<commit_message>
- Đổi tên tài liệu tham khảo cho dễ phân loại. - Viết báo cáo phần 2.1, 2.4, 2.7.
</commit_message>
<xml_diff>
--- a/Báo cáo.docx
+++ b/Báo cáo.docx
@@ -3169,14 +3169,10 @@
     </w:p>
     <w:p>
       <w:pPr>
-        <w:pStyle w:val="Heading1"/>
-        <w:numPr>
-          <w:ilvl w:val="0"/>
-          <w:numId w:val="0"/>
-        </w:numPr>
         <w:jc w:val="center"/>
         <w:rPr>
           <w:rFonts w:ascii="Times New Roman" w:hAnsi="Times New Roman" w:cs="Times New Roman"/>
+          <w:b/>
           <w:sz w:val="36"/>
           <w:szCs w:val="36"/>
         </w:rPr>
@@ -3185,6 +3181,7 @@
       <w:r>
         <w:rPr>
           <w:rFonts w:ascii="Times New Roman" w:hAnsi="Times New Roman" w:cs="Times New Roman"/>
+          <w:b/>
           <w:sz w:val="36"/>
           <w:szCs w:val="36"/>
         </w:rPr>
@@ -3288,7 +3285,7 @@
                 <w:sz w:val="26"/>
                 <w:szCs w:val="26"/>
               </w:rPr>
-              <w:t>Texture</w:t>
+              <w:t>bilinear interpolation</w:t>
             </w:r>
           </w:p>
         </w:tc>
@@ -3310,7 +3307,53 @@
                 <w:sz w:val="26"/>
                 <w:szCs w:val="26"/>
               </w:rPr>
-              <w:t>Bề mặt</w:t>
+              <w:t>Nội suy song tuyến</w:t>
+            </w:r>
+          </w:p>
+        </w:tc>
+      </w:tr>
+      <w:tr>
+        <w:tc>
+          <w:tcPr>
+            <w:tcW w:w="4968" w:type="dxa"/>
+          </w:tcPr>
+          <w:p>
+            <w:pPr>
+              <w:rPr>
+                <w:rFonts w:ascii="Times New Roman" w:hAnsi="Times New Roman" w:cs="Times New Roman"/>
+                <w:sz w:val="26"/>
+                <w:szCs w:val="26"/>
+              </w:rPr>
+            </w:pPr>
+            <w:r>
+              <w:rPr>
+                <w:rFonts w:ascii="Times New Roman" w:hAnsi="Times New Roman" w:cs="Times New Roman"/>
+                <w:sz w:val="26"/>
+                <w:szCs w:val="26"/>
+              </w:rPr>
+              <w:t>Feature</w:t>
+            </w:r>
+          </w:p>
+        </w:tc>
+        <w:tc>
+          <w:tcPr>
+            <w:tcW w:w="4968" w:type="dxa"/>
+          </w:tcPr>
+          <w:p>
+            <w:pPr>
+              <w:rPr>
+                <w:rFonts w:ascii="Times New Roman" w:hAnsi="Times New Roman" w:cs="Times New Roman"/>
+                <w:sz w:val="26"/>
+                <w:szCs w:val="26"/>
+              </w:rPr>
+            </w:pPr>
+            <w:r>
+              <w:rPr>
+                <w:rFonts w:ascii="Times New Roman" w:hAnsi="Times New Roman" w:cs="Times New Roman"/>
+                <w:sz w:val="26"/>
+                <w:szCs w:val="26"/>
+              </w:rPr>
+              <w:t>Đặc trưng</w:t>
             </w:r>
           </w:p>
         </w:tc>
@@ -3372,7 +3415,237 @@
                 <w:sz w:val="26"/>
                 <w:szCs w:val="26"/>
               </w:rPr>
-              <w:t>wavelets</w:t>
+              <w:t>Histogram</w:t>
+            </w:r>
+          </w:p>
+        </w:tc>
+        <w:tc>
+          <w:tcPr>
+            <w:tcW w:w="4968" w:type="dxa"/>
+          </w:tcPr>
+          <w:p>
+            <w:pPr>
+              <w:rPr>
+                <w:rFonts w:ascii="Times New Roman" w:hAnsi="Times New Roman" w:cs="Times New Roman"/>
+                <w:sz w:val="26"/>
+                <w:szCs w:val="26"/>
+              </w:rPr>
+            </w:pPr>
+            <w:r>
+              <w:rPr>
+                <w:rFonts w:ascii="Times New Roman" w:hAnsi="Times New Roman" w:cs="Times New Roman"/>
+                <w:sz w:val="26"/>
+                <w:szCs w:val="26"/>
+              </w:rPr>
+              <w:t>Biểu đồ tần số</w:t>
+            </w:r>
+          </w:p>
+        </w:tc>
+      </w:tr>
+      <w:tr>
+        <w:tc>
+          <w:tcPr>
+            <w:tcW w:w="4968" w:type="dxa"/>
+          </w:tcPr>
+          <w:p>
+            <w:pPr>
+              <w:rPr>
+                <w:rFonts w:ascii="Times New Roman" w:hAnsi="Times New Roman" w:cs="Times New Roman"/>
+                <w:sz w:val="26"/>
+                <w:szCs w:val="26"/>
+              </w:rPr>
+            </w:pPr>
+            <w:r>
+              <w:rPr>
+                <w:rFonts w:ascii="Times New Roman" w:hAnsi="Times New Roman" w:cs="Times New Roman"/>
+                <w:sz w:val="26"/>
+                <w:szCs w:val="26"/>
+              </w:rPr>
+              <w:t>LBP code</w:t>
+            </w:r>
+          </w:p>
+        </w:tc>
+        <w:tc>
+          <w:tcPr>
+            <w:tcW w:w="4968" w:type="dxa"/>
+          </w:tcPr>
+          <w:p>
+            <w:pPr>
+              <w:rPr>
+                <w:rFonts w:ascii="Times New Roman" w:hAnsi="Times New Roman" w:cs="Times New Roman"/>
+                <w:sz w:val="26"/>
+                <w:szCs w:val="26"/>
+              </w:rPr>
+            </w:pPr>
+            <w:r>
+              <w:rPr>
+                <w:rFonts w:ascii="Times New Roman" w:hAnsi="Times New Roman" w:cs="Times New Roman"/>
+                <w:sz w:val="26"/>
+                <w:szCs w:val="26"/>
+              </w:rPr>
+              <w:t>Luật LBP</w:t>
+            </w:r>
+          </w:p>
+        </w:tc>
+      </w:tr>
+      <w:tr>
+        <w:tc>
+          <w:tcPr>
+            <w:tcW w:w="4968" w:type="dxa"/>
+          </w:tcPr>
+          <w:p>
+            <w:pPr>
+              <w:rPr>
+                <w:rFonts w:ascii="Times New Roman" w:hAnsi="Times New Roman" w:cs="Times New Roman"/>
+                <w:sz w:val="26"/>
+                <w:szCs w:val="26"/>
+              </w:rPr>
+            </w:pPr>
+            <w:r>
+              <w:rPr>
+                <w:rFonts w:ascii="Times New Roman" w:hAnsi="Times New Roman" w:cs="Times New Roman"/>
+                <w:sz w:val="26"/>
+                <w:szCs w:val="26"/>
+              </w:rPr>
+              <w:t>Multi-scale</w:t>
+            </w:r>
+          </w:p>
+        </w:tc>
+        <w:tc>
+          <w:tcPr>
+            <w:tcW w:w="4968" w:type="dxa"/>
+          </w:tcPr>
+          <w:p>
+            <w:pPr>
+              <w:rPr>
+                <w:rFonts w:ascii="Times New Roman" w:hAnsi="Times New Roman" w:cs="Times New Roman"/>
+                <w:sz w:val="26"/>
+                <w:szCs w:val="26"/>
+              </w:rPr>
+            </w:pPr>
+            <w:r>
+              <w:rPr>
+                <w:rFonts w:ascii="Times New Roman" w:hAnsi="Times New Roman" w:cs="Times New Roman"/>
+                <w:sz w:val="26"/>
+                <w:szCs w:val="26"/>
+              </w:rPr>
+              <w:t>Đa mức</w:t>
+            </w:r>
+          </w:p>
+        </w:tc>
+      </w:tr>
+      <w:tr>
+        <w:tc>
+          <w:tcPr>
+            <w:tcW w:w="4968" w:type="dxa"/>
+          </w:tcPr>
+          <w:p>
+            <w:pPr>
+              <w:rPr>
+                <w:rFonts w:ascii="Times New Roman" w:hAnsi="Times New Roman" w:cs="Times New Roman"/>
+                <w:sz w:val="26"/>
+                <w:szCs w:val="26"/>
+              </w:rPr>
+            </w:pPr>
+            <w:r>
+              <w:rPr>
+                <w:rFonts w:ascii="Times New Roman" w:hAnsi="Times New Roman" w:cs="Times New Roman"/>
+                <w:sz w:val="26"/>
+                <w:szCs w:val="26"/>
+              </w:rPr>
+              <w:t>pixel</w:t>
+            </w:r>
+          </w:p>
+        </w:tc>
+        <w:tc>
+          <w:tcPr>
+            <w:tcW w:w="4968" w:type="dxa"/>
+          </w:tcPr>
+          <w:p>
+            <w:pPr>
+              <w:rPr>
+                <w:rFonts w:ascii="Times New Roman" w:hAnsi="Times New Roman" w:cs="Times New Roman"/>
+                <w:sz w:val="26"/>
+                <w:szCs w:val="26"/>
+              </w:rPr>
+            </w:pPr>
+            <w:r>
+              <w:rPr>
+                <w:rFonts w:ascii="Times New Roman" w:hAnsi="Times New Roman" w:cs="Times New Roman"/>
+                <w:sz w:val="26"/>
+                <w:szCs w:val="26"/>
+              </w:rPr>
+              <w:t>Điểm ảnh</w:t>
+            </w:r>
+          </w:p>
+        </w:tc>
+      </w:tr>
+      <w:tr>
+        <w:tc>
+          <w:tcPr>
+            <w:tcW w:w="4968" w:type="dxa"/>
+          </w:tcPr>
+          <w:p>
+            <w:pPr>
+              <w:rPr>
+                <w:rFonts w:ascii="Times New Roman" w:hAnsi="Times New Roman" w:cs="Times New Roman"/>
+                <w:sz w:val="26"/>
+                <w:szCs w:val="26"/>
+              </w:rPr>
+            </w:pPr>
+            <w:r>
+              <w:rPr>
+                <w:rFonts w:ascii="Times New Roman" w:hAnsi="Times New Roman" w:cs="Times New Roman"/>
+                <w:sz w:val="26"/>
+                <w:szCs w:val="26"/>
+              </w:rPr>
+              <w:t>Texture</w:t>
+            </w:r>
+          </w:p>
+        </w:tc>
+        <w:tc>
+          <w:tcPr>
+            <w:tcW w:w="4968" w:type="dxa"/>
+          </w:tcPr>
+          <w:p>
+            <w:pPr>
+              <w:rPr>
+                <w:rFonts w:ascii="Times New Roman" w:hAnsi="Times New Roman" w:cs="Times New Roman"/>
+                <w:sz w:val="26"/>
+                <w:szCs w:val="26"/>
+              </w:rPr>
+            </w:pPr>
+            <w:r>
+              <w:rPr>
+                <w:rFonts w:ascii="Times New Roman" w:hAnsi="Times New Roman" w:cs="Times New Roman"/>
+                <w:sz w:val="26"/>
+                <w:szCs w:val="26"/>
+              </w:rPr>
+              <w:t>Bề mặt</w:t>
+            </w:r>
+          </w:p>
+        </w:tc>
+      </w:tr>
+      <w:tr>
+        <w:tc>
+          <w:tcPr>
+            <w:tcW w:w="4968" w:type="dxa"/>
+          </w:tcPr>
+          <w:p>
+            <w:pPr>
+              <w:rPr>
+                <w:rFonts w:ascii="Times New Roman" w:hAnsi="Times New Roman" w:cs="Times New Roman"/>
+                <w:sz w:val="26"/>
+                <w:szCs w:val="26"/>
+              </w:rPr>
+            </w:pPr>
+            <w:r>
+              <w:rPr>
+                <w:rFonts w:ascii="Times New Roman" w:hAnsi="Times New Roman" w:cs="Times New Roman"/>
+                <w:sz w:val="26"/>
+                <w:szCs w:val="26"/>
+              </w:rPr>
+              <w:t>threshold</w:t>
             </w:r>
           </w:p>
         </w:tc>
@@ -3410,7 +3683,7 @@
                 <w:sz w:val="26"/>
                 <w:szCs w:val="26"/>
               </w:rPr>
-              <w:t>threshold</w:t>
+              <w:t>wavelets</w:t>
             </w:r>
           </w:p>
         </w:tc>
@@ -3429,192 +3702,6 @@
           </w:p>
         </w:tc>
       </w:tr>
-      <w:tr>
-        <w:tc>
-          <w:tcPr>
-            <w:tcW w:w="4968" w:type="dxa"/>
-          </w:tcPr>
-          <w:p>
-            <w:pPr>
-              <w:rPr>
-                <w:rFonts w:ascii="Times New Roman" w:hAnsi="Times New Roman" w:cs="Times New Roman"/>
-                <w:sz w:val="26"/>
-                <w:szCs w:val="26"/>
-              </w:rPr>
-            </w:pPr>
-            <w:r>
-              <w:rPr>
-                <w:rFonts w:ascii="Times New Roman" w:hAnsi="Times New Roman" w:cs="Times New Roman"/>
-                <w:sz w:val="26"/>
-                <w:szCs w:val="26"/>
-              </w:rPr>
-              <w:t>pixel</w:t>
-            </w:r>
-          </w:p>
-        </w:tc>
-        <w:tc>
-          <w:tcPr>
-            <w:tcW w:w="4968" w:type="dxa"/>
-          </w:tcPr>
-          <w:p>
-            <w:pPr>
-              <w:rPr>
-                <w:rFonts w:ascii="Times New Roman" w:hAnsi="Times New Roman" w:cs="Times New Roman"/>
-                <w:sz w:val="26"/>
-                <w:szCs w:val="26"/>
-              </w:rPr>
-            </w:pPr>
-            <w:r>
-              <w:rPr>
-                <w:rFonts w:ascii="Times New Roman" w:hAnsi="Times New Roman" w:cs="Times New Roman"/>
-                <w:sz w:val="26"/>
-                <w:szCs w:val="26"/>
-              </w:rPr>
-              <w:t>Điểm ảnh</w:t>
-            </w:r>
-          </w:p>
-        </w:tc>
-      </w:tr>
-      <w:tr>
-        <w:tc>
-          <w:tcPr>
-            <w:tcW w:w="4968" w:type="dxa"/>
-          </w:tcPr>
-          <w:p>
-            <w:pPr>
-              <w:rPr>
-                <w:rFonts w:ascii="Times New Roman" w:hAnsi="Times New Roman" w:cs="Times New Roman"/>
-                <w:sz w:val="26"/>
-                <w:szCs w:val="26"/>
-              </w:rPr>
-            </w:pPr>
-            <w:r>
-              <w:rPr>
-                <w:rFonts w:ascii="Times New Roman" w:hAnsi="Times New Roman" w:cs="Times New Roman"/>
-                <w:sz w:val="26"/>
-                <w:szCs w:val="26"/>
-              </w:rPr>
-              <w:t>bilinear interpolation</w:t>
-            </w:r>
-          </w:p>
-        </w:tc>
-        <w:tc>
-          <w:tcPr>
-            <w:tcW w:w="4968" w:type="dxa"/>
-          </w:tcPr>
-          <w:p>
-            <w:pPr>
-              <w:rPr>
-                <w:rFonts w:ascii="Times New Roman" w:hAnsi="Times New Roman" w:cs="Times New Roman"/>
-                <w:sz w:val="26"/>
-                <w:szCs w:val="26"/>
-              </w:rPr>
-            </w:pPr>
-            <w:r>
-              <w:rPr>
-                <w:rFonts w:ascii="Times New Roman" w:hAnsi="Times New Roman" w:cs="Times New Roman"/>
-                <w:sz w:val="26"/>
-                <w:szCs w:val="26"/>
-              </w:rPr>
-              <w:t>Nội suy song tuyến</w:t>
-            </w:r>
-            <w:bookmarkStart w:id="3" w:name="_GoBack"/>
-            <w:bookmarkEnd w:id="3"/>
-          </w:p>
-        </w:tc>
-      </w:tr>
-      <w:tr>
-        <w:tc>
-          <w:tcPr>
-            <w:tcW w:w="4968" w:type="dxa"/>
-          </w:tcPr>
-          <w:p>
-            <w:pPr>
-              <w:rPr>
-                <w:rFonts w:ascii="Times New Roman" w:hAnsi="Times New Roman" w:cs="Times New Roman"/>
-                <w:sz w:val="26"/>
-                <w:szCs w:val="26"/>
-              </w:rPr>
-            </w:pPr>
-            <w:r>
-              <w:rPr>
-                <w:rFonts w:ascii="Times New Roman" w:hAnsi="Times New Roman" w:cs="Times New Roman"/>
-                <w:sz w:val="26"/>
-                <w:szCs w:val="26"/>
-              </w:rPr>
-              <w:t>Multi-scale</w:t>
-            </w:r>
-          </w:p>
-        </w:tc>
-        <w:tc>
-          <w:tcPr>
-            <w:tcW w:w="4968" w:type="dxa"/>
-          </w:tcPr>
-          <w:p>
-            <w:pPr>
-              <w:rPr>
-                <w:rFonts w:ascii="Times New Roman" w:hAnsi="Times New Roman" w:cs="Times New Roman"/>
-                <w:sz w:val="26"/>
-                <w:szCs w:val="26"/>
-              </w:rPr>
-            </w:pPr>
-            <w:r>
-              <w:rPr>
-                <w:rFonts w:ascii="Times New Roman" w:hAnsi="Times New Roman" w:cs="Times New Roman"/>
-                <w:sz w:val="26"/>
-                <w:szCs w:val="26"/>
-              </w:rPr>
-              <w:t>Đa quy mô</w:t>
-            </w:r>
-          </w:p>
-        </w:tc>
-      </w:tr>
-      <w:tr>
-        <w:tc>
-          <w:tcPr>
-            <w:tcW w:w="4968" w:type="dxa"/>
-          </w:tcPr>
-          <w:p>
-            <w:pPr>
-              <w:rPr>
-                <w:rFonts w:ascii="Times New Roman" w:hAnsi="Times New Roman" w:cs="Times New Roman"/>
-                <w:sz w:val="26"/>
-                <w:szCs w:val="26"/>
-              </w:rPr>
-            </w:pPr>
-            <w:r>
-              <w:rPr>
-                <w:rFonts w:ascii="Times New Roman" w:hAnsi="Times New Roman" w:cs="Times New Roman"/>
-                <w:sz w:val="26"/>
-                <w:szCs w:val="26"/>
-              </w:rPr>
-              <w:t>Histogram</w:t>
-            </w:r>
-          </w:p>
-        </w:tc>
-        <w:tc>
-          <w:tcPr>
-            <w:tcW w:w="4968" w:type="dxa"/>
-          </w:tcPr>
-          <w:p>
-            <w:pPr>
-              <w:rPr>
-                <w:rFonts w:ascii="Times New Roman" w:hAnsi="Times New Roman" w:cs="Times New Roman"/>
-                <w:sz w:val="26"/>
-                <w:szCs w:val="26"/>
-              </w:rPr>
-            </w:pPr>
-            <w:r>
-              <w:rPr>
-                <w:rFonts w:ascii="Times New Roman" w:hAnsi="Times New Roman" w:cs="Times New Roman"/>
-                <w:sz w:val="26"/>
-                <w:szCs w:val="26"/>
-              </w:rPr>
-              <w:t>Biểu đồ tần số</w:t>
-            </w:r>
-          </w:p>
-        </w:tc>
-      </w:tr>
     </w:tbl>
     <w:p>
       <w:pPr>
@@ -3637,7 +3724,7 @@
           <w:szCs w:val="36"/>
         </w:rPr>
       </w:pPr>
-      <w:bookmarkStart w:id="4" w:name="_Toc379527560"/>
+      <w:bookmarkStart w:id="3" w:name="_Toc379527560"/>
       <w:r>
         <w:rPr>
           <w:rFonts w:ascii="Times New Roman" w:hAnsi="Times New Roman" w:cs="Times New Roman"/>
@@ -3647,7 +3734,7 @@
         <w:t>Danh mục các kí hiệu, chữ viết tắt và ý nghĩa</w:t>
       </w:r>
       <w:bookmarkEnd w:id="1"/>
-      <w:bookmarkEnd w:id="4"/>
+      <w:bookmarkEnd w:id="3"/>
     </w:p>
     <w:tbl>
       <w:tblPr>
@@ -3904,7 +3991,23 @@
                 <w:sz w:val="26"/>
                 <w:szCs w:val="26"/>
               </w:rPr>
-              <w:t>Mẫu nhị phân cục bộ từ ba trường trực giao</w:t>
+              <w:t xml:space="preserve">Mẫu nhị phân cục bộ từ ba </w:t>
+            </w:r>
+            <w:r>
+              <w:rPr>
+                <w:rFonts w:ascii="Times New Roman" w:hAnsi="Times New Roman" w:cs="Times New Roman"/>
+                <w:sz w:val="26"/>
+                <w:szCs w:val="26"/>
+              </w:rPr>
+              <w:t>miền</w:t>
+            </w:r>
+            <w:r>
+              <w:rPr>
+                <w:rFonts w:ascii="Times New Roman" w:hAnsi="Times New Roman" w:cs="Times New Roman"/>
+                <w:sz w:val="26"/>
+                <w:szCs w:val="26"/>
+              </w:rPr>
+              <w:t xml:space="preserve"> trực giao</w:t>
             </w:r>
           </w:p>
         </w:tc>
@@ -3932,9 +4035,9 @@
           <w:szCs w:val="36"/>
         </w:rPr>
       </w:pPr>
-      <w:bookmarkStart w:id="5" w:name="_Toc291079374"/>
-      <w:bookmarkStart w:id="6" w:name="_Toc334125727"/>
-      <w:bookmarkStart w:id="7" w:name="_Toc379527561"/>
+      <w:bookmarkStart w:id="4" w:name="_Toc291079374"/>
+      <w:bookmarkStart w:id="5" w:name="_Toc334125727"/>
+      <w:bookmarkStart w:id="6" w:name="_Toc379527561"/>
       <w:r>
         <w:rPr>
           <w:rFonts w:ascii="Times New Roman" w:hAnsi="Times New Roman" w:cs="Times New Roman"/>
@@ -3943,9 +4046,9 @@
         </w:rPr>
         <w:t>Danh mục các bảng</w:t>
       </w:r>
+      <w:bookmarkEnd w:id="4"/>
       <w:bookmarkEnd w:id="5"/>
       <w:bookmarkEnd w:id="6"/>
-      <w:bookmarkEnd w:id="7"/>
     </w:p>
     <w:p>
       <w:pPr>
@@ -3969,10 +4072,10 @@
           <w:szCs w:val="36"/>
         </w:rPr>
       </w:pPr>
-      <w:bookmarkStart w:id="8" w:name="_Toc278551872"/>
-      <w:bookmarkStart w:id="9" w:name="_Toc291079375"/>
-      <w:bookmarkStart w:id="10" w:name="_Toc334125728"/>
-      <w:bookmarkStart w:id="11" w:name="_Toc379527562"/>
+      <w:bookmarkStart w:id="7" w:name="_Toc278551872"/>
+      <w:bookmarkStart w:id="8" w:name="_Toc291079375"/>
+      <w:bookmarkStart w:id="9" w:name="_Toc334125728"/>
+      <w:bookmarkStart w:id="10" w:name="_Toc379527562"/>
       <w:r>
         <w:rPr>
           <w:rFonts w:ascii="Times New Roman" w:hAnsi="Times New Roman" w:cs="Times New Roman"/>
@@ -3981,10 +4084,10 @@
         </w:rPr>
         <w:t>Danh mục hình vẽ, đồ thị</w:t>
       </w:r>
+      <w:bookmarkEnd w:id="7"/>
       <w:bookmarkEnd w:id="8"/>
       <w:bookmarkEnd w:id="9"/>
       <w:bookmarkEnd w:id="10"/>
-      <w:bookmarkEnd w:id="11"/>
     </w:p>
     <w:p>
       <w:pPr>
@@ -4004,7 +4107,7 @@
           <w:szCs w:val="36"/>
         </w:rPr>
       </w:pPr>
-      <w:bookmarkStart w:id="12" w:name="_Toc379527563"/>
+      <w:bookmarkStart w:id="11" w:name="_Toc379527563"/>
       <w:r>
         <w:rPr>
           <w:rFonts w:ascii="Times New Roman" w:hAnsi="Times New Roman" w:cs="Times New Roman"/>
@@ -4037,7 +4140,7 @@
         <w:lastRenderedPageBreak/>
         <w:t>Lời mở đầu</w:t>
       </w:r>
-      <w:bookmarkEnd w:id="12"/>
+      <w:bookmarkEnd w:id="11"/>
     </w:p>
     <w:p>
       <w:pPr>
@@ -4073,7 +4176,7 @@
           <w:szCs w:val="36"/>
         </w:rPr>
       </w:pPr>
-      <w:bookmarkStart w:id="13" w:name="_Toc379527564"/>
+      <w:bookmarkStart w:id="12" w:name="_Toc379527564"/>
       <w:r>
         <w:rPr>
           <w:rFonts w:ascii="Times New Roman" w:hAnsi="Times New Roman" w:cs="Times New Roman"/>
@@ -4258,7 +4361,7 @@
         </w:rPr>
         <w:t>ặt</w:t>
       </w:r>
-      <w:bookmarkEnd w:id="13"/>
+      <w:bookmarkEnd w:id="12"/>
     </w:p>
     <w:p>
       <w:pPr>
@@ -4274,7 +4377,7 @@
           <w:szCs w:val="32"/>
         </w:rPr>
       </w:pPr>
-      <w:bookmarkStart w:id="14" w:name="_Toc379527565"/>
+      <w:bookmarkStart w:id="13" w:name="_Toc379527565"/>
       <w:r>
         <w:rPr>
           <w:rFonts w:ascii="Times New Roman" w:hAnsi="Times New Roman" w:cs="Times New Roman"/>
@@ -4284,7 +4387,7 @@
         </w:rPr>
         <w:t>Nhận dạng khuôn mặt</w:t>
       </w:r>
-      <w:bookmarkEnd w:id="14"/>
+      <w:bookmarkEnd w:id="13"/>
     </w:p>
     <w:p>
       <w:pPr>
@@ -4310,7 +4413,7 @@
           <w:szCs w:val="32"/>
         </w:rPr>
       </w:pPr>
-      <w:bookmarkStart w:id="15" w:name="_Toc379527566"/>
+      <w:bookmarkStart w:id="14" w:name="_Toc379527566"/>
       <w:r>
         <w:rPr>
           <w:rFonts w:ascii="Times New Roman" w:hAnsi="Times New Roman" w:cs="Times New Roman"/>
@@ -4320,7 +4423,7 @@
         </w:rPr>
         <w:t>Miêu tả đặc trưng khuôn mặt</w:t>
       </w:r>
-      <w:bookmarkEnd w:id="15"/>
+      <w:bookmarkEnd w:id="14"/>
     </w:p>
     <w:p>
       <w:pPr>
@@ -4356,7 +4459,7 @@
           <w:szCs w:val="36"/>
         </w:rPr>
       </w:pPr>
-      <w:bookmarkStart w:id="16" w:name="_Toc379527567"/>
+      <w:bookmarkStart w:id="15" w:name="_Toc379527567"/>
       <w:r>
         <w:rPr>
           <w:rFonts w:ascii="Times New Roman" w:hAnsi="Times New Roman" w:cs="Times New Roman"/>
@@ -4405,7 +4508,7 @@
         </w:rPr>
         <w:t>LBP</w:t>
       </w:r>
-      <w:bookmarkEnd w:id="16"/>
+      <w:bookmarkEnd w:id="15"/>
     </w:p>
     <w:p>
       <w:pPr>
@@ -4421,7 +4524,7 @@
           <w:szCs w:val="32"/>
         </w:rPr>
       </w:pPr>
-      <w:bookmarkStart w:id="17" w:name="_Toc379527568"/>
+      <w:bookmarkStart w:id="16" w:name="_Toc379527568"/>
       <w:r>
         <w:rPr>
           <w:rFonts w:ascii="Times New Roman" w:hAnsi="Times New Roman" w:cs="Times New Roman"/>
@@ -4440,11 +4543,12 @@
         </w:rPr>
         <w:t>LBP</w:t>
       </w:r>
-      <w:bookmarkEnd w:id="17"/>
+      <w:bookmarkEnd w:id="16"/>
     </w:p>
     <w:p>
       <w:pPr>
         <w:spacing w:after="0" w:line="360" w:lineRule="auto"/>
+        <w:ind w:firstLine="576"/>
         <w:rPr>
           <w:rFonts w:ascii="Times New Roman" w:hAnsi="Times New Roman" w:cs="Times New Roman"/>
           <w:noProof/>
@@ -4453,72 +4557,68 @@
           <w:lang w:eastAsia="ja-JP"/>
         </w:rPr>
       </w:pPr>
+      <w:r>
+        <w:rPr>
+          <w:rFonts w:ascii="Times New Roman" w:hAnsi="Times New Roman" w:cs="Times New Roman"/>
+          <w:noProof/>
+          <w:sz w:val="26"/>
+          <w:szCs w:val="26"/>
+          <w:lang w:eastAsia="ja-JP"/>
+        </w:rPr>
+        <w:t xml:space="preserve">Việc sử dụng LBP trong phân tích khuôn mặt bắt đầu từ năm 2004 khi </w:t>
+      </w:r>
+      <w:r>
+        <w:rPr>
+          <w:rFonts w:ascii="Times New Roman" w:hAnsi="Times New Roman" w:cs="Times New Roman"/>
+          <w:noProof/>
+          <w:sz w:val="26"/>
+          <w:szCs w:val="26"/>
+          <w:lang w:eastAsia="ja-JP"/>
+        </w:rPr>
+        <w:t>cách biểu diễn khuôn mặt mới cho việc nhận dạng khuôn mặt được đề xuất. Trong cách tiếp cận này, ảnh được chia thành nhiều vùng để đặc trưng LBP được trích xuất và nối lại thành một biểu đồ tần số đặc trưng cải tiến, sau đó dùng làm ký hiệu khuôn mặt.</w:t>
+      </w:r>
+      <w:r>
+        <w:rPr>
+          <w:rFonts w:ascii="Times New Roman" w:hAnsi="Times New Roman" w:cs="Times New Roman"/>
+          <w:noProof/>
+          <w:sz w:val="26"/>
+          <w:szCs w:val="26"/>
+          <w:lang w:eastAsia="ja-JP"/>
+        </w:rPr>
+        <w:t xml:space="preserve"> Cách tiếp cận tiến hóa dần và nhanh chóng thành công. Sau đó nhiều nhóm nghiên cứu và công ty trên khắp thế giới áp dụng.</w:t>
+      </w:r>
     </w:p>
     <w:p>
       <w:pPr>
         <w:spacing w:after="0" w:line="360" w:lineRule="auto"/>
         <w:rPr>
           <w:rFonts w:ascii="Times New Roman" w:hAnsi="Times New Roman" w:cs="Times New Roman"/>
-          <w:sz w:val="26"/>
-          <w:szCs w:val="26"/>
-        </w:rPr>
-      </w:pPr>
-      <w:r>
-        <w:rPr>
-          <w:rFonts w:ascii="Times New Roman" w:hAnsi="Times New Roman" w:cs="Times New Roman"/>
           <w:noProof/>
           <w:sz w:val="26"/>
           <w:szCs w:val="26"/>
           <w:lang w:eastAsia="ja-JP"/>
         </w:rPr>
-        <w:drawing>
-          <wp:inline distT="0" distB="0" distL="0" distR="0" wp14:anchorId="409542B7" wp14:editId="392D4976">
-            <wp:extent cx="6166485" cy="3204210"/>
-            <wp:effectExtent l="0" t="0" r="5715" b="0"/>
-            <wp:docPr id="1" name="Picture 1"/>
-            <wp:cNvGraphicFramePr>
-              <a:graphicFrameLocks xmlns:a="http://schemas.openxmlformats.org/drawingml/2006/main" noChangeAspect="1"/>
-            </wp:cNvGraphicFramePr>
-            <a:graphic xmlns:a="http://schemas.openxmlformats.org/drawingml/2006/main">
-              <a:graphicData uri="http://schemas.openxmlformats.org/drawingml/2006/picture">
-                <pic:pic xmlns:pic="http://schemas.openxmlformats.org/drawingml/2006/picture">
-                  <pic:nvPicPr>
-                    <pic:cNvPr id="0" name="Picture 1"/>
-                    <pic:cNvPicPr>
-                      <a:picLocks noChangeAspect="1" noChangeArrowheads="1"/>
-                    </pic:cNvPicPr>
-                  </pic:nvPicPr>
-                  <pic:blipFill>
-                    <a:blip r:embed="rId12">
-                      <a:extLst>
-                        <a:ext uri="{28A0092B-C50C-407E-A947-70E740481C1C}">
-                          <a14:useLocalDpi xmlns:a14="http://schemas.microsoft.com/office/drawing/2010/main" val="0"/>
-                        </a:ext>
-                      </a:extLst>
-                    </a:blip>
-                    <a:srcRect/>
-                    <a:stretch>
-                      <a:fillRect/>
-                    </a:stretch>
-                  </pic:blipFill>
-                  <pic:spPr bwMode="auto">
-                    <a:xfrm>
-                      <a:off x="0" y="0"/>
-                      <a:ext cx="6166485" cy="3204210"/>
-                    </a:xfrm>
-                    <a:prstGeom prst="rect">
-                      <a:avLst/>
-                    </a:prstGeom>
-                    <a:noFill/>
-                    <a:ln>
-                      <a:noFill/>
-                    </a:ln>
-                  </pic:spPr>
-                </pic:pic>
-              </a:graphicData>
-            </a:graphic>
-          </wp:inline>
-        </w:drawing>
+      </w:pPr>
+      <w:r>
+        <w:rPr>
+          <w:rFonts w:ascii="Times New Roman" w:hAnsi="Times New Roman" w:cs="Times New Roman"/>
+          <w:noProof/>
+          <w:sz w:val="26"/>
+          <w:szCs w:val="26"/>
+          <w:lang w:eastAsia="ja-JP"/>
+        </w:rPr>
+        <w:tab/>
+        <w:t>Toán tử LBP và các biến thể của nó không chỉ dùng trong nhận diện khuôn mặt mà còn dùng trong nhiều lĩnh vực khác liên quan đến khuôn mặt như phát hiện khuôn mặt, phát hiện cảm xúc khuôn mặt, phân lớp giới tính, ước tính độ tuổi và nhận dạng tiếng nói.</w:t>
+      </w:r>
+      <w:r>
+        <w:rPr>
+          <w:rFonts w:ascii="Times New Roman" w:hAnsi="Times New Roman" w:cs="Times New Roman"/>
+          <w:noProof/>
+          <w:sz w:val="26"/>
+          <w:szCs w:val="26"/>
+          <w:lang w:eastAsia="ja-JP"/>
+        </w:rPr>
+        <w:t xml:space="preserve"> Sự thành công của LBP trong mô tả khuôn mặt là do khả năng phân biệt, sự đơn giản trong tính toán của toán tử, và khả năng áp dụng tốt cho biến đổi trong ảnh monotonic gray scale như thay đổi độ sáng. Việc dùng biểu đồ tần số làm đặc trưng cũng làm cho cách tiếp LBP thích hợp cho các thay đổi tư thế hay khuôn mặt.</w:t>
       </w:r>
     </w:p>
     <w:p>
@@ -4534,43 +4634,6 @@
       <w:r>
         <w:rPr>
           <w:rFonts w:ascii="Times New Roman" w:hAnsi="Times New Roman" w:cs="Times New Roman"/>
-          <w:b/>
-          <w:sz w:val="26"/>
-          <w:szCs w:val="26"/>
-        </w:rPr>
-        <w:t>Hình 2.1:</w:t>
-      </w:r>
-      <w:r>
-        <w:rPr>
-          <w:rFonts w:ascii="Times New Roman" w:hAnsi="Times New Roman" w:cs="Times New Roman"/>
-          <w:sz w:val="26"/>
-          <w:szCs w:val="26"/>
-        </w:rPr>
-        <w:t xml:space="preserve"> Mối quan hệ của LBP với phương pháp bề mặt trước đó</w:t>
-      </w:r>
-    </w:p>
-    <w:p>
-      <w:pPr>
-        <w:spacing w:after="0" w:line="360" w:lineRule="auto"/>
-        <w:rPr>
-          <w:rFonts w:ascii="Times New Roman" w:hAnsi="Times New Roman" w:cs="Times New Roman"/>
-          <w:sz w:val="26"/>
-          <w:szCs w:val="26"/>
-        </w:rPr>
-      </w:pPr>
-    </w:p>
-    <w:p>
-      <w:pPr>
-        <w:spacing w:after="0" w:line="360" w:lineRule="auto"/>
-        <w:rPr>
-          <w:rFonts w:ascii="Times New Roman" w:hAnsi="Times New Roman" w:cs="Times New Roman"/>
-          <w:sz w:val="26"/>
-          <w:szCs w:val="26"/>
-        </w:rPr>
-      </w:pPr>
-      <w:r>
-        <w:rPr>
-          <w:rFonts w:ascii="Times New Roman" w:hAnsi="Times New Roman" w:cs="Times New Roman"/>
           <w:noProof/>
           <w:sz w:val="26"/>
           <w:szCs w:val="26"/>
@@ -4578,7 +4641,7 @@
         </w:rPr>
         <w:lastRenderedPageBreak/>
         <w:drawing>
-          <wp:inline distT="0" distB="0" distL="0" distR="0">
+          <wp:inline distT="0" distB="0" distL="0" distR="0" wp14:anchorId="7077C683" wp14:editId="3E078DD8">
             <wp:extent cx="5925185" cy="1697355"/>
             <wp:effectExtent l="0" t="0" r="0" b="0"/>
             <wp:docPr id="2" name="Picture 2"/>
@@ -4595,7 +4658,7 @@
                     </pic:cNvPicPr>
                   </pic:nvPicPr>
                   <pic:blipFill>
-                    <a:blip r:embed="rId13">
+                    <a:blip r:embed="rId12">
                       <a:extLst>
                         <a:ext uri="{28A0092B-C50C-407E-A947-70E740481C1C}">
                           <a14:useLocalDpi xmlns:a14="http://schemas.microsoft.com/office/drawing/2010/main" val="0"/>
@@ -4644,31 +4707,189 @@
           <w:sz w:val="26"/>
           <w:szCs w:val="26"/>
         </w:rPr>
-        <w:t>Hình 2.2:</w:t>
-      </w:r>
-      <w:r>
-        <w:rPr>
-          <w:rFonts w:ascii="Times New Roman" w:hAnsi="Times New Roman" w:cs="Times New Roman"/>
-          <w:sz w:val="26"/>
-          <w:szCs w:val="26"/>
-        </w:rPr>
-        <w:t xml:space="preserve"> </w:t>
-      </w:r>
-      <w:r>
-        <w:rPr>
-          <w:rFonts w:ascii="Times New Roman" w:hAnsi="Times New Roman" w:cs="Times New Roman"/>
-          <w:sz w:val="26"/>
-          <w:szCs w:val="26"/>
-        </w:rPr>
-        <w:t xml:space="preserve">Toán </w:t>
-      </w:r>
-      <w:r>
-        <w:rPr>
-          <w:rFonts w:ascii="Times New Roman" w:hAnsi="Times New Roman" w:cs="Times New Roman"/>
-          <w:sz w:val="26"/>
-          <w:szCs w:val="26"/>
-        </w:rPr>
-        <w:t>tử LBP cơ bản</w:t>
+        <w:t>Hình 2.</w:t>
+      </w:r>
+      <w:r>
+        <w:rPr>
+          <w:rFonts w:ascii="Times New Roman" w:hAnsi="Times New Roman" w:cs="Times New Roman"/>
+          <w:b/>
+          <w:sz w:val="26"/>
+          <w:szCs w:val="26"/>
+        </w:rPr>
+        <w:t>1</w:t>
+      </w:r>
+      <w:r>
+        <w:rPr>
+          <w:rFonts w:ascii="Times New Roman" w:hAnsi="Times New Roman" w:cs="Times New Roman"/>
+          <w:b/>
+          <w:sz w:val="26"/>
+          <w:szCs w:val="26"/>
+        </w:rPr>
+        <w:t>:</w:t>
+      </w:r>
+      <w:r>
+        <w:rPr>
+          <w:rFonts w:ascii="Times New Roman" w:hAnsi="Times New Roman" w:cs="Times New Roman"/>
+          <w:sz w:val="26"/>
+          <w:szCs w:val="26"/>
+        </w:rPr>
+        <w:t xml:space="preserve"> Toán tử LBP cơ bản</w:t>
+      </w:r>
+    </w:p>
+    <w:p>
+      <w:pPr>
+        <w:spacing w:after="0" w:line="360" w:lineRule="auto"/>
+        <w:ind w:firstLine="720"/>
+        <w:rPr>
+          <w:rFonts w:ascii="Times New Roman" w:hAnsi="Times New Roman" w:cs="Times New Roman"/>
+          <w:noProof/>
+          <w:sz w:val="26"/>
+          <w:szCs w:val="26"/>
+          <w:lang w:eastAsia="ja-JP"/>
+        </w:rPr>
+      </w:pPr>
+      <w:r>
+        <w:rPr>
+          <w:rFonts w:ascii="Times New Roman" w:hAnsi="Times New Roman" w:cs="Times New Roman"/>
+          <w:noProof/>
+          <w:sz w:val="26"/>
+          <w:szCs w:val="26"/>
+          <w:lang w:eastAsia="ja-JP"/>
+        </w:rPr>
+        <w:t>LBP có liên quan đến nhiều toán tử phân tích bề mặt nổi tiếng khác như hình bên dưới. Dấu mũi tên đại diện cho mối quan hệ giữa các phương pháp khác nhau, chữ bên dưới là điểm khác nhau tổng quát giữa chúng.</w:t>
+      </w:r>
+      <w:r>
+        <w:rPr>
+          <w:rFonts w:ascii="Times New Roman" w:hAnsi="Times New Roman" w:cs="Times New Roman"/>
+          <w:noProof/>
+          <w:sz w:val="26"/>
+          <w:szCs w:val="26"/>
+          <w:lang w:eastAsia="ja-JP"/>
+        </w:rPr>
+        <w:t xml:space="preserve"> LBP có thể được xem như sự kết hợp giữa các toán tử lọc dẫn xuất cục bộ</w:t>
+      </w:r>
+      <w:r>
+        <w:rPr>
+          <w:rFonts w:ascii="Times New Roman" w:hAnsi="Times New Roman" w:cs="Times New Roman"/>
+          <w:noProof/>
+          <w:sz w:val="26"/>
+          <w:szCs w:val="26"/>
+          <w:lang w:eastAsia="ja-JP"/>
+        </w:rPr>
+        <w:t xml:space="preserve"> với đầu ra được lượng tử hóa bằng ngưỡng cho trước.</w:t>
+      </w:r>
+    </w:p>
+    <w:p>
+      <w:pPr>
+        <w:spacing w:after="0" w:line="360" w:lineRule="auto"/>
+        <w:rPr>
+          <w:rFonts w:ascii="Times New Roman" w:hAnsi="Times New Roman" w:cs="Times New Roman"/>
+          <w:sz w:val="26"/>
+          <w:szCs w:val="26"/>
+        </w:rPr>
+      </w:pPr>
+      <w:r>
+        <w:rPr>
+          <w:rFonts w:ascii="Times New Roman" w:hAnsi="Times New Roman" w:cs="Times New Roman"/>
+          <w:noProof/>
+          <w:sz w:val="26"/>
+          <w:szCs w:val="26"/>
+          <w:lang w:eastAsia="ja-JP"/>
+        </w:rPr>
+        <w:drawing>
+          <wp:inline distT="0" distB="0" distL="0" distR="0">
+            <wp:extent cx="6166485" cy="3042920"/>
+            <wp:effectExtent l="0" t="0" r="5715" b="5080"/>
+            <wp:docPr id="3" name="Picture 3"/>
+            <wp:cNvGraphicFramePr>
+              <a:graphicFrameLocks xmlns:a="http://schemas.openxmlformats.org/drawingml/2006/main" noChangeAspect="1"/>
+            </wp:cNvGraphicFramePr>
+            <a:graphic xmlns:a="http://schemas.openxmlformats.org/drawingml/2006/main">
+              <a:graphicData uri="http://schemas.openxmlformats.org/drawingml/2006/picture">
+                <pic:pic xmlns:pic="http://schemas.openxmlformats.org/drawingml/2006/picture">
+                  <pic:nvPicPr>
+                    <pic:cNvPr id="0" name="Picture 1"/>
+                    <pic:cNvPicPr>
+                      <a:picLocks noChangeAspect="1" noChangeArrowheads="1"/>
+                    </pic:cNvPicPr>
+                  </pic:nvPicPr>
+                  <pic:blipFill>
+                    <a:blip r:embed="rId13">
+                      <a:extLst>
+                        <a:ext uri="{28A0092B-C50C-407E-A947-70E740481C1C}">
+                          <a14:useLocalDpi xmlns:a14="http://schemas.microsoft.com/office/drawing/2010/main" val="0"/>
+                        </a:ext>
+                      </a:extLst>
+                    </a:blip>
+                    <a:srcRect/>
+                    <a:stretch>
+                      <a:fillRect/>
+                    </a:stretch>
+                  </pic:blipFill>
+                  <pic:spPr bwMode="auto">
+                    <a:xfrm>
+                      <a:off x="0" y="0"/>
+                      <a:ext cx="6166485" cy="3042920"/>
+                    </a:xfrm>
+                    <a:prstGeom prst="rect">
+                      <a:avLst/>
+                    </a:prstGeom>
+                    <a:noFill/>
+                    <a:ln>
+                      <a:noFill/>
+                    </a:ln>
+                  </pic:spPr>
+                </pic:pic>
+              </a:graphicData>
+            </a:graphic>
+          </wp:inline>
+        </w:drawing>
+      </w:r>
+    </w:p>
+    <w:p>
+      <w:pPr>
+        <w:spacing w:after="0" w:line="360" w:lineRule="auto"/>
+        <w:jc w:val="center"/>
+        <w:rPr>
+          <w:rFonts w:ascii="Times New Roman" w:hAnsi="Times New Roman" w:cs="Times New Roman"/>
+          <w:sz w:val="26"/>
+          <w:szCs w:val="26"/>
+        </w:rPr>
+      </w:pPr>
+      <w:r>
+        <w:rPr>
+          <w:rFonts w:ascii="Times New Roman" w:hAnsi="Times New Roman" w:cs="Times New Roman"/>
+          <w:b/>
+          <w:sz w:val="26"/>
+          <w:szCs w:val="26"/>
+        </w:rPr>
+        <w:t>Hình 2.</w:t>
+      </w:r>
+      <w:r>
+        <w:rPr>
+          <w:rFonts w:ascii="Times New Roman" w:hAnsi="Times New Roman" w:cs="Times New Roman"/>
+          <w:b/>
+          <w:sz w:val="26"/>
+          <w:szCs w:val="26"/>
+        </w:rPr>
+        <w:t>2</w:t>
+      </w:r>
+      <w:r>
+        <w:rPr>
+          <w:rFonts w:ascii="Times New Roman" w:hAnsi="Times New Roman" w:cs="Times New Roman"/>
+          <w:b/>
+          <w:sz w:val="26"/>
+          <w:szCs w:val="26"/>
+        </w:rPr>
+        <w:t>:</w:t>
+      </w:r>
+      <w:r>
+        <w:rPr>
+          <w:rFonts w:ascii="Times New Roman" w:hAnsi="Times New Roman" w:cs="Times New Roman"/>
+          <w:sz w:val="26"/>
+          <w:szCs w:val="26"/>
+        </w:rPr>
+        <w:t xml:space="preserve"> Mối quan hệ của LBP với phương pháp bề mặt trước đó</w:t>
       </w:r>
     </w:p>
     <w:p>
@@ -4696,7 +4917,7 @@
           <w:szCs w:val="32"/>
         </w:rPr>
       </w:pPr>
-      <w:bookmarkStart w:id="18" w:name="_Toc379527569"/>
+      <w:bookmarkStart w:id="17" w:name="_Toc379527569"/>
       <w:r>
         <w:rPr>
           <w:rFonts w:ascii="Times New Roman" w:hAnsi="Times New Roman" w:cs="Times New Roman"/>
@@ -4706,7 +4927,7 @@
         </w:rPr>
         <w:t>LBP trong miền không gian (LBP-2D)</w:t>
       </w:r>
-      <w:bookmarkEnd w:id="18"/>
+      <w:bookmarkEnd w:id="17"/>
     </w:p>
     <w:p>
       <w:pPr>
@@ -4737,6 +4958,7 @@
           <w:szCs w:val="26"/>
           <w:lang w:eastAsia="ja-JP"/>
         </w:rPr>
+        <w:lastRenderedPageBreak/>
         <w:drawing>
           <wp:inline distT="0" distB="0" distL="0" distR="0">
             <wp:extent cx="4001135" cy="1360805"/>
@@ -5360,7 +5582,6 @@
           <w:szCs w:val="26"/>
           <w:lang w:eastAsia="ja-JP"/>
         </w:rPr>
-        <w:lastRenderedPageBreak/>
         <w:drawing>
           <wp:inline distT="0" distB="0" distL="0" distR="0">
             <wp:extent cx="5888990" cy="1521460"/>
@@ -5748,7 +5969,7 @@
           <w:szCs w:val="32"/>
         </w:rPr>
       </w:pPr>
-      <w:bookmarkStart w:id="19" w:name="_Toc379527570"/>
+      <w:bookmarkStart w:id="18" w:name="_Toc379527570"/>
       <w:r>
         <w:rPr>
           <w:rFonts w:ascii="Times New Roman" w:hAnsi="Times New Roman" w:cs="Times New Roman"/>
@@ -5758,7 +5979,7 @@
         </w:rPr>
         <w:t>LBP trong miền không gian và thời gian (LBP-3D)</w:t>
       </w:r>
-      <w:bookmarkEnd w:id="19"/>
+      <w:bookmarkEnd w:id="18"/>
     </w:p>
     <w:p>
       <w:pPr>
@@ -5843,6 +6064,14 @@
           <w:sz w:val="26"/>
           <w:szCs w:val="26"/>
         </w:rPr>
+        <w:t xml:space="preserve"> </w:t>
+      </w:r>
+      <w:r>
+        <w:rPr>
+          <w:rFonts w:ascii="Times New Roman" w:hAnsi="Times New Roman" w:cs="Times New Roman"/>
+          <w:sz w:val="26"/>
+          <w:szCs w:val="26"/>
+        </w:rPr>
         <w:t>YT và kết nối các thống kê hội tụ LBP vào ba hướng này. Các vùng lân cận hình tròn được tổng quát hóa thành mẫu elip để phù hợp với thống kê không gian - thời gian. Các luật LBP trích từ miền XY, XT và YT biểu diễn thành XY-LBP, XT-LBP và YT-LBP cho tất cả các điểm ảnh và thống kê</w:t>
       </w:r>
       <w:r>
@@ -5859,15 +6088,7 @@
           <w:sz w:val="26"/>
           <w:szCs w:val="26"/>
         </w:rPr>
-        <w:t>của ba miền khác nhau</w:t>
-      </w:r>
-      <w:r>
-        <w:rPr>
-          <w:rFonts w:ascii="Times New Roman" w:hAnsi="Times New Roman" w:cs="Times New Roman"/>
-          <w:sz w:val="26"/>
-          <w:szCs w:val="26"/>
-        </w:rPr>
-        <w:t xml:space="preserve"> được nối lại thành một biểu đồ tần số duy nhất. Quy trình này trình bày ở </w:t>
+        <w:t xml:space="preserve">của ba miền khác nhau được nối lại thành một biểu đồ tần số duy nhất. Quy trình này trình bày ở </w:t>
       </w:r>
       <w:r>
         <w:rPr>
@@ -5902,16 +6123,7 @@
           <w:sz w:val="26"/>
           <w:szCs w:val="26"/>
         </w:rPr>
-        <w:t xml:space="preserve">Không hợp lí khi dùng cùng một bán kính cho trục không gian và thời gian nên trong miền XT và YT, chúng ta phải dùng bán kính khác nhau để gán cho các mẫu lân cận trong </w:t>
-      </w:r>
-      <w:r>
-        <w:rPr>
-          <w:rFonts w:ascii="Times New Roman" w:hAnsi="Times New Roman" w:cs="Times New Roman"/>
-          <w:sz w:val="26"/>
-          <w:szCs w:val="26"/>
-        </w:rPr>
-        <w:lastRenderedPageBreak/>
-        <w:t>không gian và thời gian. Tổng quát hơn, bán kính trong trục X,Y,T và số các điểm lân cận trong miền XY, XT và YT có thể được biểu thị bằng R</w:t>
+        <w:t>Không hợp lí khi dùng cùng một bán kính cho trục không gian và thời gian nên trong miền XT và YT, chúng ta phải dùng bán kính khác nhau để gán cho các mẫu lân cận trong không gian và thời gian. Tổng quát hơn, bán kính trong trục X,Y,T và số các điểm lân cận trong miền XY, XT và YT có thể được biểu thị bằng R</w:t>
       </w:r>
       <w:r>
         <w:rPr>
@@ -6162,15 +6374,7 @@
                     <w:sz w:val="26"/>
                     <w:szCs w:val="26"/>
                   </w:rPr>
-                  <m:t>Y</m:t>
-                </m:r>
-                <m:r>
-                  <w:rPr>
-                    <w:rFonts w:ascii="Cambria Math" w:hAnsi="Cambria Math" w:cs="Times New Roman"/>
-                    <w:sz w:val="26"/>
-                    <w:szCs w:val="26"/>
-                  </w:rPr>
-                  <m:t>T</m:t>
+                  <m:t>YT</m:t>
                 </m:r>
               </m:sub>
             </m:sSub>
@@ -6457,23 +6661,7 @@
                 <w:sz w:val="26"/>
                 <w:szCs w:val="26"/>
               </w:rPr>
-              <m:t>0,…,</m:t>
-            </m:r>
-            <m:r>
-              <w:rPr>
-                <w:rFonts w:ascii="Cambria Math" w:hAnsi="Cambria Math" w:cs="Times New Roman"/>
-                <w:sz w:val="26"/>
-                <w:szCs w:val="26"/>
-              </w:rPr>
-              <m:t>Y</m:t>
-            </m:r>
-            <m:r>
-              <w:rPr>
-                <w:rFonts w:ascii="Cambria Math" w:hAnsi="Cambria Math" w:cs="Times New Roman"/>
-                <w:sz w:val="26"/>
-                <w:szCs w:val="26"/>
-              </w:rPr>
-              <m:t>-1</m:t>
+              <m:t>0,…,Y-1</m:t>
             </m:r>
           </m:e>
         </m:d>
@@ -6545,23 +6733,7 @@
                 <w:sz w:val="26"/>
                 <w:szCs w:val="26"/>
               </w:rPr>
-              <m:t>0,…,</m:t>
-            </m:r>
-            <m:r>
-              <w:rPr>
-                <w:rFonts w:ascii="Cambria Math" w:hAnsi="Cambria Math" w:cs="Times New Roman"/>
-                <w:sz w:val="26"/>
-                <w:szCs w:val="26"/>
-              </w:rPr>
-              <m:t>T</m:t>
-            </m:r>
-            <m:r>
-              <w:rPr>
-                <w:rFonts w:ascii="Cambria Math" w:hAnsi="Cambria Math" w:cs="Times New Roman"/>
-                <w:sz w:val="26"/>
-                <w:szCs w:val="26"/>
-              </w:rPr>
-              <m:t>-1</m:t>
+              <m:t>0,…,T-1</m:t>
             </m:r>
           </m:e>
         </m:d>
@@ -6679,15 +6851,7 @@
                         <w:sz w:val="26"/>
                         <w:szCs w:val="26"/>
                       </w:rPr>
-                      <m:t>x,y</m:t>
-                    </m:r>
-                    <m:r>
-                      <w:rPr>
-                        <w:rFonts w:ascii="Cambria Math" w:hAnsi="Cambria Math" w:cs="Times New Roman"/>
-                        <w:sz w:val="26"/>
-                        <w:szCs w:val="26"/>
-                      </w:rPr>
-                      <m:t>,t</m:t>
+                      <m:t>x,y,t</m:t>
                     </m:r>
                   </m:sub>
                   <m:sup/>
@@ -6750,15 +6914,7 @@
                             <w:sz w:val="26"/>
                             <w:szCs w:val="26"/>
                           </w:rPr>
-                          <m:t>x,y</m:t>
-                        </m:r>
-                        <m:r>
-                          <w:rPr>
-                            <w:rFonts w:ascii="Cambria Math" w:hAnsi="Cambria Math" w:cs="Times New Roman"/>
-                            <w:sz w:val="26"/>
-                            <w:szCs w:val="26"/>
-                          </w:rPr>
-                          <m:t>,t</m:t>
+                          <m:t>x,y,t</m:t>
                         </m:r>
                       </m:e>
                     </m:d>
@@ -6818,23 +6974,7 @@
                     <w:sz w:val="26"/>
                     <w:szCs w:val="26"/>
                   </w:rPr>
-                  <m:t>-</m:t>
-                </m:r>
-                <m:r>
-                  <w:rPr>
-                    <w:rFonts w:ascii="Cambria Math" w:hAnsi="Cambria Math" w:cs="Times New Roman"/>
-                    <w:sz w:val="26"/>
-                    <w:szCs w:val="26"/>
-                  </w:rPr>
-                  <m:t>1; j=0, 1, 2,</m:t>
-                </m:r>
-                <m:r>
-                  <w:rPr>
-                    <w:rFonts w:ascii="Cambria Math" w:hAnsi="Cambria Math" w:cs="Times New Roman"/>
-                    <w:sz w:val="26"/>
-                    <w:szCs w:val="26"/>
-                  </w:rPr>
-                  <m:t xml:space="preserve"> </m:t>
+                  <m:t xml:space="preserve">-1; j=0, 1, 2, </m:t>
                 </m:r>
               </m:oMath>
             </m:oMathPara>
@@ -6940,7 +7080,24 @@
           <w:sz w:val="26"/>
           <w:szCs w:val="26"/>
         </w:rPr>
-        <w:t xml:space="preserve"> là số nhãn khác nhau do toán tử LBP tạo ra trong miền thứ j (j = 0 : XY, 1 : XT và 2 : YT) và </w:t>
+        <w:t xml:space="preserve"> là số nhãn khác nhau do toán tử LBP tạo ra trong miền thứ </w:t>
+      </w:r>
+      <w:r>
+        <w:rPr>
+          <w:rFonts w:ascii="Times New Roman" w:eastAsiaTheme="minorEastAsia" w:hAnsi="Times New Roman" w:cs="Times New Roman"/>
+          <w:i/>
+          <w:sz w:val="26"/>
+          <w:szCs w:val="26"/>
+        </w:rPr>
+        <w:t>j</w:t>
+      </w:r>
+      <w:r>
+        <w:rPr>
+          <w:rFonts w:ascii="Times New Roman" w:eastAsiaTheme="minorEastAsia" w:hAnsi="Times New Roman" w:cs="Times New Roman"/>
+          <w:sz w:val="26"/>
+          <w:szCs w:val="26"/>
+        </w:rPr>
+        <w:t xml:space="preserve"> (j = 0 : XY, 1 : XT và 2 : YT) và </w:t>
       </w:r>
       <m:oMath>
         <m:sSub>
@@ -7012,7 +7169,33 @@
           <w:sz w:val="26"/>
           <w:szCs w:val="26"/>
         </w:rPr>
-        <w:t>luật LBP của điểm ảnh trung tâm (x, y, t) trong miền thứ j. Tương tự như LBP thuần túy, biểu đồ tần số phải được chuẩn hóa để có một mô tả chặt chẽ dùng để so sánh các bề mặt động:</w:t>
+        <w:t xml:space="preserve">luật LBP của điểm ảnh trung tâm (x, y, t) trong miền thứ </w:t>
+      </w:r>
+      <w:r>
+        <w:rPr>
+          <w:rFonts w:ascii="Times New Roman" w:eastAsiaTheme="minorEastAsia" w:hAnsi="Times New Roman" w:cs="Times New Roman"/>
+          <w:i/>
+          <w:sz w:val="26"/>
+          <w:szCs w:val="26"/>
+        </w:rPr>
+        <w:t>j</w:t>
+      </w:r>
+      <w:r>
+        <w:rPr>
+          <w:rFonts w:ascii="Times New Roman" w:eastAsiaTheme="minorEastAsia" w:hAnsi="Times New Roman" w:cs="Times New Roman"/>
+          <w:sz w:val="26"/>
+          <w:szCs w:val="26"/>
+        </w:rPr>
+        <w:t xml:space="preserve">. </w:t>
+      </w:r>
+      <w:r>
+        <w:rPr>
+          <w:rFonts w:ascii="Times New Roman" w:eastAsiaTheme="minorEastAsia" w:hAnsi="Times New Roman" w:cs="Times New Roman"/>
+          <w:sz w:val="26"/>
+          <w:szCs w:val="26"/>
+        </w:rPr>
+        <w:lastRenderedPageBreak/>
+        <w:t>Tương tự như LBP thuần túy, biểu đồ tần số phải được chuẩn hóa để có một mô tả chặt chẽ dùng để so sánh các bề mặt động:</w:t>
       </w:r>
     </w:p>
     <w:tbl>
@@ -7131,15 +7314,7 @@
                             <w:sz w:val="26"/>
                             <w:szCs w:val="26"/>
                           </w:rPr>
-                          <m:t>i</m:t>
-                        </m:r>
-                        <m:r>
-                          <w:rPr>
-                            <w:rFonts w:ascii="Cambria Math" w:hAnsi="Cambria Math" w:cs="Times New Roman"/>
-                            <w:sz w:val="26"/>
-                            <w:szCs w:val="26"/>
-                          </w:rPr>
-                          <m:t>,j</m:t>
+                          <m:t>i,j</m:t>
                         </m:r>
                       </m:sub>
                     </m:sSub>
@@ -7165,15 +7340,7 @@
                             <w:sz w:val="26"/>
                             <w:szCs w:val="26"/>
                           </w:rPr>
-                          <m:t>k</m:t>
-                        </m:r>
-                        <m:r>
-                          <w:rPr>
-                            <w:rFonts w:ascii="Cambria Math" w:hAnsi="Cambria Math" w:cs="Times New Roman"/>
-                            <w:sz w:val="26"/>
-                            <w:szCs w:val="26"/>
-                          </w:rPr>
-                          <m:t>=0</m:t>
+                          <m:t>k=0</m:t>
                         </m:r>
                       </m:sub>
                       <m:sup>
@@ -7247,15 +7414,7 @@
                                 <w:sz w:val="26"/>
                                 <w:szCs w:val="26"/>
                               </w:rPr>
-                              <m:t>k,</m:t>
-                            </m:r>
-                            <m:r>
-                              <w:rPr>
-                                <w:rFonts w:ascii="Cambria Math" w:hAnsi="Cambria Math" w:cs="Times New Roman"/>
-                                <w:sz w:val="26"/>
-                                <w:szCs w:val="26"/>
-                              </w:rPr>
-                              <m:t>j</m:t>
+                              <m:t>k,j</m:t>
                             </m:r>
                           </m:sub>
                         </m:sSub>
@@ -7334,7 +7493,7 @@
           <w:szCs w:val="32"/>
         </w:rPr>
       </w:pPr>
-      <w:bookmarkStart w:id="20" w:name="_Toc379527571"/>
+      <w:bookmarkStart w:id="19" w:name="_Toc379527571"/>
       <w:r>
         <w:rPr>
           <w:rFonts w:ascii="Times New Roman" w:hAnsi="Times New Roman" w:cs="Times New Roman"/>
@@ -7342,14 +7501,240 @@
           <w:sz w:val="32"/>
           <w:szCs w:val="32"/>
         </w:rPr>
-        <w:t>LBP đa quy mô</w:t>
-      </w:r>
-      <w:bookmarkEnd w:id="20"/>
+        <w:t xml:space="preserve">LBP đa </w:t>
+      </w:r>
+      <w:r>
+        <w:rPr>
+          <w:rFonts w:ascii="Times New Roman" w:hAnsi="Times New Roman" w:cs="Times New Roman"/>
+          <w:i w:val="0"/>
+          <w:sz w:val="32"/>
+          <w:szCs w:val="32"/>
+        </w:rPr>
+        <w:t>mức</w:t>
+      </w:r>
+      <w:bookmarkEnd w:id="19"/>
     </w:p>
     <w:p>
       <w:pPr>
         <w:spacing w:after="0" w:line="360" w:lineRule="auto"/>
-        <w:jc w:val="left"/>
+        <w:ind w:firstLine="576"/>
+        <w:rPr>
+          <w:rFonts w:ascii="Times New Roman" w:hAnsi="Times New Roman" w:cs="Times New Roman"/>
+          <w:sz w:val="26"/>
+          <w:szCs w:val="26"/>
+        </w:rPr>
+      </w:pPr>
+      <w:r>
+        <w:rPr>
+          <w:rFonts w:ascii="Times New Roman" w:hAnsi="Times New Roman" w:cs="Times New Roman"/>
+          <w:sz w:val="26"/>
+          <w:szCs w:val="26"/>
+        </w:rPr>
+        <w:t xml:space="preserve">Bởi vì LBP đặc trưng tính trong một vùng lân cận 3 x 3 không thể bao quát các cấu trúc quy mô lớn nên LBP đa mức </w:t>
+      </w:r>
+      <w:r>
+        <w:rPr>
+          <w:rFonts w:ascii="Times New Roman" w:hAnsi="Times New Roman" w:cs="Times New Roman"/>
+          <w:sz w:val="26"/>
+          <w:szCs w:val="26"/>
+        </w:rPr>
+        <w:t xml:space="preserve">(multi-scale LBP) </w:t>
+      </w:r>
+      <w:r>
+        <w:rPr>
+          <w:rFonts w:ascii="Times New Roman" w:hAnsi="Times New Roman" w:cs="Times New Roman"/>
+          <w:sz w:val="26"/>
+          <w:szCs w:val="26"/>
+        </w:rPr>
+        <w:t xml:space="preserve">được đề xuất để giải quyết hạn chế này. Cách trực tiếp để phóng to vòng không gian hỗ trợ là kết hợp thông tin cung cấp bởi </w:t>
+      </w:r>
+      <w:r>
+        <w:rPr>
+          <w:rFonts w:ascii="Times New Roman" w:hAnsi="Times New Roman" w:cs="Times New Roman"/>
+          <w:i/>
+          <w:sz w:val="26"/>
+          <w:szCs w:val="26"/>
+        </w:rPr>
+        <w:t>N</w:t>
+      </w:r>
+      <w:r>
+        <w:rPr>
+          <w:rFonts w:ascii="Times New Roman" w:hAnsi="Times New Roman" w:cs="Times New Roman"/>
+          <w:sz w:val="26"/>
+          <w:szCs w:val="26"/>
+        </w:rPr>
+        <w:t xml:space="preserve"> toán tử LBP với các giá trị </w:t>
+      </w:r>
+      <w:r>
+        <w:rPr>
+          <w:rFonts w:ascii="Times New Roman" w:hAnsi="Times New Roman" w:cs="Times New Roman"/>
+          <w:i/>
+          <w:sz w:val="26"/>
+          <w:szCs w:val="26"/>
+        </w:rPr>
+        <w:t>P</w:t>
+      </w:r>
+      <w:r>
+        <w:rPr>
+          <w:rFonts w:ascii="Times New Roman" w:hAnsi="Times New Roman" w:cs="Times New Roman"/>
+          <w:sz w:val="26"/>
+          <w:szCs w:val="26"/>
+        </w:rPr>
+        <w:t xml:space="preserve"> và </w:t>
+      </w:r>
+      <w:r>
+        <w:rPr>
+          <w:rFonts w:ascii="Times New Roman" w:hAnsi="Times New Roman" w:cs="Times New Roman"/>
+          <w:i/>
+          <w:sz w:val="26"/>
+          <w:szCs w:val="26"/>
+        </w:rPr>
+        <w:t>R</w:t>
+      </w:r>
+      <w:r>
+        <w:rPr>
+          <w:rFonts w:ascii="Times New Roman" w:hAnsi="Times New Roman" w:cs="Times New Roman"/>
+          <w:sz w:val="26"/>
+          <w:szCs w:val="26"/>
+        </w:rPr>
+        <w:t xml:space="preserve"> khác nhau.</w:t>
+      </w:r>
+      <w:r>
+        <w:rPr>
+          <w:rFonts w:ascii="Times New Roman" w:hAnsi="Times New Roman" w:cs="Times New Roman"/>
+          <w:sz w:val="26"/>
+          <w:szCs w:val="26"/>
+        </w:rPr>
+        <w:t xml:space="preserve"> Bằng cách này, mỗi điểm ảnh trong một hình sẽ có </w:t>
+      </w:r>
+      <w:r>
+        <w:rPr>
+          <w:rFonts w:ascii="Times New Roman" w:hAnsi="Times New Roman" w:cs="Times New Roman"/>
+          <w:i/>
+          <w:sz w:val="26"/>
+          <w:szCs w:val="26"/>
+        </w:rPr>
+        <w:t>N</w:t>
+      </w:r>
+      <w:r>
+        <w:rPr>
+          <w:rFonts w:ascii="Times New Roman" w:hAnsi="Times New Roman" w:cs="Times New Roman"/>
+          <w:sz w:val="26"/>
+          <w:szCs w:val="26"/>
+        </w:rPr>
+        <w:t xml:space="preserve"> </w:t>
+      </w:r>
+      <w:r>
+        <w:rPr>
+          <w:rFonts w:ascii="Times New Roman" w:hAnsi="Times New Roman" w:cs="Times New Roman"/>
+          <w:sz w:val="26"/>
+          <w:szCs w:val="26"/>
+        </w:rPr>
+        <w:t>luật</w:t>
+      </w:r>
+      <w:r>
+        <w:rPr>
+          <w:rFonts w:ascii="Times New Roman" w:hAnsi="Times New Roman" w:cs="Times New Roman"/>
+          <w:sz w:val="26"/>
+          <w:szCs w:val="26"/>
+        </w:rPr>
+        <w:t xml:space="preserve"> LBP khác nhau.</w:t>
+      </w:r>
+      <w:r>
+        <w:rPr>
+          <w:rFonts w:ascii="Times New Roman" w:hAnsi="Times New Roman" w:cs="Times New Roman"/>
+          <w:sz w:val="26"/>
+          <w:szCs w:val="26"/>
+        </w:rPr>
+        <w:t xml:space="preserve"> Thông tin chính xác nhất sẽ nhận được bằng cách phân phối có điều kiện các luật trên. Tuy nhiên, việc phân phối như vậy sẽ rất thưa thớt dù kích thước ảnh ở mức vừa phải.</w:t>
+      </w:r>
+      <w:r>
+        <w:rPr>
+          <w:rFonts w:ascii="Times New Roman" w:hAnsi="Times New Roman" w:cs="Times New Roman"/>
+          <w:sz w:val="26"/>
+          <w:szCs w:val="26"/>
+        </w:rPr>
+        <w:t xml:space="preserve"> Vì vậy, chúng ta chỉ xem xét phân phối nhỏ các toán tử khác nhau.</w:t>
+      </w:r>
+      <w:r>
+        <w:rPr>
+          <w:rFonts w:ascii="Times New Roman" w:hAnsi="Times New Roman" w:cs="Times New Roman"/>
+          <w:sz w:val="26"/>
+          <w:szCs w:val="26"/>
+        </w:rPr>
+        <w:t xml:space="preserve"> Mặc dù các luật LBP với các bán kính khác nhau không độc lập hoàn toàn trong các trường hợp đặc trưng nhưng việc phân tích đa quyết định thường cải thiện khả năng phân biệt đặc trưng kết quả. Với hầu hết ứng dụng, cách xây dựng toán toán tử LBP đa mức đa đem lại độ chính xác rất cao.</w:t>
+      </w:r>
+    </w:p>
+    <w:p>
+      <w:pPr>
+        <w:spacing w:after="0" w:line="360" w:lineRule="auto"/>
+        <w:ind w:firstLine="576"/>
+        <w:rPr>
+          <w:rFonts w:ascii="Times New Roman" w:hAnsi="Times New Roman" w:cs="Times New Roman"/>
+          <w:sz w:val="26"/>
+          <w:szCs w:val="26"/>
+        </w:rPr>
+      </w:pPr>
+      <w:r>
+        <w:rPr>
+          <w:rFonts w:ascii="Times New Roman" w:hAnsi="Times New Roman" w:cs="Times New Roman"/>
+          <w:sz w:val="26"/>
+          <w:szCs w:val="26"/>
+        </w:rPr>
+        <w:t xml:space="preserve">LBP đa mức được mở rộng thành LBP khối đa mức (multiscale block LBP) và được dùng chủ yếu khi phân tích ảnh khuôn mặt. Ý tưởng chính của MB-LBP là so sánh giá trị điểm ảnh trung bình trong </w:t>
+      </w:r>
+      <w:r>
+        <w:rPr>
+          <w:rFonts w:ascii="Times New Roman" w:hAnsi="Times New Roman" w:cs="Times New Roman"/>
+          <w:sz w:val="26"/>
+          <w:szCs w:val="26"/>
+        </w:rPr>
+        <w:t>khối nhỏ</w:t>
+      </w:r>
+      <w:r>
+        <w:rPr>
+          <w:rFonts w:ascii="Times New Roman" w:hAnsi="Times New Roman" w:cs="Times New Roman"/>
+          <w:sz w:val="26"/>
+          <w:szCs w:val="26"/>
+        </w:rPr>
+        <w:t xml:space="preserve"> thay vì so sánh các giá trị điểm ảnh. Toán tử này luôn xem xét 8 vùng lân cận, tạo ra các nhãn từ 0 đến 255. Ví dụ như, mỗi khối có kích thước 3 x 3 điểm ảnh, toán tử MB-LBP tương ứng so sánh giá trị xém trung bình của khối trung tâm với giá trị trung bình của 8 khối</w:t>
+      </w:r>
+      <w:r>
+        <w:rPr>
+          <w:rFonts w:ascii="Times New Roman" w:hAnsi="Times New Roman" w:cs="Times New Roman"/>
+          <w:sz w:val="26"/>
+          <w:szCs w:val="26"/>
+        </w:rPr>
+        <w:t xml:space="preserve"> </w:t>
+      </w:r>
+      <w:r>
+        <w:rPr>
+          <w:rFonts w:ascii="Times New Roman" w:hAnsi="Times New Roman" w:cs="Times New Roman"/>
+          <w:sz w:val="26"/>
+          <w:szCs w:val="26"/>
+        </w:rPr>
+        <w:t>lân</w:t>
+      </w:r>
+      <w:r>
+        <w:rPr>
+          <w:rFonts w:ascii="Times New Roman" w:hAnsi="Times New Roman" w:cs="Times New Roman"/>
+          <w:sz w:val="26"/>
+          <w:szCs w:val="26"/>
+        </w:rPr>
+        <w:t xml:space="preserve"> </w:t>
+      </w:r>
+      <w:r>
+        <w:rPr>
+          <w:rFonts w:ascii="Times New Roman" w:hAnsi="Times New Roman" w:cs="Times New Roman"/>
+          <w:sz w:val="26"/>
+          <w:szCs w:val="26"/>
+        </w:rPr>
+        <w:t>cận cùng kích thước và miền phụ hợp của toán tử là 9 x 9 điểm ảnh.</w:t>
+      </w:r>
+    </w:p>
+    <w:p>
+      <w:pPr>
+        <w:spacing w:after="0" w:line="360" w:lineRule="auto"/>
         <w:rPr>
           <w:rFonts w:ascii="Times New Roman" w:hAnsi="Times New Roman" w:cs="Times New Roman"/>
           <w:sz w:val="26"/>
@@ -7371,7 +7756,7 @@
           <w:szCs w:val="32"/>
         </w:rPr>
       </w:pPr>
-      <w:bookmarkStart w:id="21" w:name="_Toc379527572"/>
+      <w:bookmarkStart w:id="20" w:name="_Toc379527572"/>
       <w:r>
         <w:rPr>
           <w:rFonts w:ascii="Times New Roman" w:hAnsi="Times New Roman" w:cs="Times New Roman"/>
@@ -7381,7 +7766,7 @@
         </w:rPr>
         <w:t>Miêu tả khuôn mặt sử dụng LBP</w:t>
       </w:r>
-      <w:bookmarkEnd w:id="21"/>
+      <w:bookmarkEnd w:id="20"/>
     </w:p>
     <w:p>
       <w:pPr>
@@ -7411,6 +7796,7 @@
           <w:szCs w:val="26"/>
           <w:lang w:eastAsia="ja-JP"/>
         </w:rPr>
+        <w:lastRenderedPageBreak/>
         <w:drawing>
           <wp:inline distT="0" distB="0" distL="0" distR="0">
             <wp:extent cx="6027420" cy="2216785"/>
@@ -7486,7 +7872,23 @@
           <w:sz w:val="26"/>
           <w:szCs w:val="26"/>
         </w:rPr>
-        <w:t xml:space="preserve"> biểu diễn khuôn mặt sử dụng LBP</w:t>
+        <w:t xml:space="preserve"> </w:t>
+      </w:r>
+      <w:r>
+        <w:rPr>
+          <w:rFonts w:ascii="Times New Roman" w:hAnsi="Times New Roman" w:cs="Times New Roman"/>
+          <w:sz w:val="26"/>
+          <w:szCs w:val="26"/>
+        </w:rPr>
+        <w:t>B</w:t>
+      </w:r>
+      <w:r>
+        <w:rPr>
+          <w:rFonts w:ascii="Times New Roman" w:hAnsi="Times New Roman" w:cs="Times New Roman"/>
+          <w:sz w:val="26"/>
+          <w:szCs w:val="26"/>
+        </w:rPr>
+        <w:t>iểu diễn khuôn mặt sử dụng LBP</w:t>
       </w:r>
     </w:p>
     <w:p>
@@ -7514,7 +7916,7 @@
           <w:szCs w:val="32"/>
         </w:rPr>
       </w:pPr>
-      <w:bookmarkStart w:id="22" w:name="_Toc379527573"/>
+      <w:bookmarkStart w:id="21" w:name="_Toc379527573"/>
       <w:r>
         <w:rPr>
           <w:rFonts w:ascii="Times New Roman" w:hAnsi="Times New Roman" w:cs="Times New Roman"/>
@@ -7524,7 +7926,228 @@
         </w:rPr>
         <w:t>Nhận dạng khuôn mặt sử dụng LBP</w:t>
       </w:r>
+      <w:bookmarkEnd w:id="21"/>
+    </w:p>
+    <w:p>
+      <w:pPr>
+        <w:spacing w:after="0" w:line="360" w:lineRule="auto"/>
+        <w:rPr>
+          <w:rFonts w:ascii="Times New Roman" w:hAnsi="Times New Roman" w:cs="Times New Roman"/>
+          <w:sz w:val="26"/>
+          <w:szCs w:val="26"/>
+        </w:rPr>
+      </w:pPr>
+    </w:p>
+    <w:p>
+      <w:pPr>
+        <w:pStyle w:val="Heading2"/>
+        <w:numPr>
+          <w:ilvl w:val="1"/>
+          <w:numId w:val="4"/>
+        </w:numPr>
+        <w:rPr>
+          <w:rFonts w:ascii="Times New Roman" w:hAnsi="Times New Roman" w:cs="Times New Roman"/>
+          <w:i w:val="0"/>
+          <w:sz w:val="32"/>
+          <w:szCs w:val="32"/>
+        </w:rPr>
+      </w:pPr>
+      <w:r>
+        <w:rPr>
+          <w:rFonts w:ascii="Times New Roman" w:hAnsi="Times New Roman" w:cs="Times New Roman"/>
+          <w:i w:val="0"/>
+          <w:sz w:val="32"/>
+          <w:szCs w:val="32"/>
+        </w:rPr>
+        <w:t>LBP trong các lĩnh vực khác</w:t>
+      </w:r>
+    </w:p>
+    <w:p>
+      <w:pPr>
+        <w:spacing w:after="0" w:line="360" w:lineRule="auto"/>
+        <w:ind w:firstLine="576"/>
+        <w:rPr>
+          <w:rFonts w:ascii="Times New Roman" w:hAnsi="Times New Roman" w:cs="Times New Roman"/>
+          <w:sz w:val="26"/>
+          <w:szCs w:val="26"/>
+        </w:rPr>
+      </w:pPr>
+      <w:r>
+        <w:rPr>
+          <w:rFonts w:ascii="Times New Roman" w:hAnsi="Times New Roman" w:cs="Times New Roman"/>
+          <w:sz w:val="26"/>
+          <w:szCs w:val="26"/>
+        </w:rPr>
+        <w:t xml:space="preserve">Cách tiếp cận LBP được áp dụng vào nhiều việc phân tích khuôn mặt khác như phát hiện biểu cảm khuôn mặt, phát hiện giới tính, phân lớp độ tuổi, phát hiện khuôn mặt, nhận dạng tròng mắt, ước lượng tư thế đầu và nhận dạng khuôn mặt 3D. Ví dụ như LBP dùng với Active Shape Model (ASM) để cục bộ hóa và biểu diễn điểm trọng yếu của khuôn mặt vì việc cục bộ hóa chính xác rất quan trọng đối với việc phân tích </w:t>
+      </w:r>
+      <w:r>
+        <w:rPr>
+          <w:rFonts w:ascii="Times New Roman" w:hAnsi="Times New Roman" w:cs="Times New Roman"/>
+          <w:sz w:val="26"/>
+          <w:szCs w:val="26"/>
+        </w:rPr>
+        <w:t>khuôn mặt</w:t>
+      </w:r>
+      <w:r>
+        <w:rPr>
+          <w:rFonts w:ascii="Times New Roman" w:hAnsi="Times New Roman" w:cs="Times New Roman"/>
+          <w:sz w:val="26"/>
+          <w:szCs w:val="26"/>
+        </w:rPr>
+        <w:t xml:space="preserve"> và tổng hợp vấn đề. Diện mạo cục bộ của các điểm trọng yếu trong ảnh khuôn mặt được mô hình hóa bằng bản mở rộng của LBP (ELBP). ELBP được đề xuất không chỉ để mã hóa thông tin dẫn xuất đầu tiên của ảnh khuôn mặt mà còn vận tốc biến đổi cục bộ. Các thí nghiệm đã cho thấy sự kết hợp ASM-ELBP đã làm tăng độ chính xác liên kết khuôn mặt so với phương pháp ASM ban đầu.</w:t>
+      </w:r>
+      <w:bookmarkStart w:id="22" w:name="_GoBack"/>
       <w:bookmarkEnd w:id="22"/>
+    </w:p>
+    <w:p>
+      <w:pPr>
+        <w:spacing w:after="0" w:line="360" w:lineRule="auto"/>
+        <w:jc w:val="center"/>
+        <w:rPr>
+          <w:rFonts w:ascii="Times New Roman" w:hAnsi="Times New Roman" w:cs="Times New Roman"/>
+          <w:sz w:val="26"/>
+          <w:szCs w:val="26"/>
+        </w:rPr>
+      </w:pPr>
+      <w:r>
+        <w:rPr>
+          <w:rFonts w:ascii="Times New Roman" w:hAnsi="Times New Roman" w:cs="Times New Roman"/>
+          <w:noProof/>
+          <w:sz w:val="26"/>
+          <w:szCs w:val="26"/>
+          <w:lang w:eastAsia="ja-JP"/>
+        </w:rPr>
+        <w:drawing>
+          <wp:inline distT="0" distB="0" distL="0" distR="0">
+            <wp:extent cx="6167755" cy="1440815"/>
+            <wp:effectExtent l="0" t="0" r="4445" b="6985"/>
+            <wp:docPr id="8" name="Picture 8"/>
+            <wp:cNvGraphicFramePr>
+              <a:graphicFrameLocks xmlns:a="http://schemas.openxmlformats.org/drawingml/2006/main" noChangeAspect="1"/>
+            </wp:cNvGraphicFramePr>
+            <a:graphic xmlns:a="http://schemas.openxmlformats.org/drawingml/2006/main">
+              <a:graphicData uri="http://schemas.openxmlformats.org/drawingml/2006/picture">
+                <pic:pic xmlns:pic="http://schemas.openxmlformats.org/drawingml/2006/picture">
+                  <pic:nvPicPr>
+                    <pic:cNvPr id="0" name="Picture 2"/>
+                    <pic:cNvPicPr>
+                      <a:picLocks noChangeAspect="1" noChangeArrowheads="1"/>
+                    </pic:cNvPicPr>
+                  </pic:nvPicPr>
+                  <pic:blipFill>
+                    <a:blip r:embed="rId18">
+                      <a:extLst>
+                        <a:ext uri="{28A0092B-C50C-407E-A947-70E740481C1C}">
+                          <a14:useLocalDpi xmlns:a14="http://schemas.microsoft.com/office/drawing/2010/main" val="0"/>
+                        </a:ext>
+                      </a:extLst>
+                    </a:blip>
+                    <a:srcRect/>
+                    <a:stretch>
+                      <a:fillRect/>
+                    </a:stretch>
+                  </pic:blipFill>
+                  <pic:spPr bwMode="auto">
+                    <a:xfrm>
+                      <a:off x="0" y="0"/>
+                      <a:ext cx="6167755" cy="1440815"/>
+                    </a:xfrm>
+                    <a:prstGeom prst="rect">
+                      <a:avLst/>
+                    </a:prstGeom>
+                    <a:noFill/>
+                    <a:ln>
+                      <a:noFill/>
+                    </a:ln>
+                  </pic:spPr>
+                </pic:pic>
+              </a:graphicData>
+            </a:graphic>
+          </wp:inline>
+        </w:drawing>
+      </w:r>
+    </w:p>
+    <w:p>
+      <w:pPr>
+        <w:spacing w:after="0" w:line="360" w:lineRule="auto"/>
+        <w:jc w:val="center"/>
+        <w:rPr>
+          <w:rFonts w:ascii="Times New Roman" w:hAnsi="Times New Roman" w:cs="Times New Roman"/>
+          <w:sz w:val="26"/>
+          <w:szCs w:val="26"/>
+        </w:rPr>
+      </w:pPr>
+      <w:r>
+        <w:rPr>
+          <w:rFonts w:ascii="Times New Roman" w:hAnsi="Times New Roman" w:cs="Times New Roman"/>
+          <w:b/>
+          <w:sz w:val="26"/>
+          <w:szCs w:val="26"/>
+        </w:rPr>
+        <w:t>Hình 2.</w:t>
+      </w:r>
+      <w:r>
+        <w:rPr>
+          <w:rFonts w:ascii="Times New Roman" w:hAnsi="Times New Roman" w:cs="Times New Roman"/>
+          <w:b/>
+          <w:sz w:val="26"/>
+          <w:szCs w:val="26"/>
+        </w:rPr>
+        <w:t>7</w:t>
+      </w:r>
+      <w:r>
+        <w:rPr>
+          <w:rFonts w:ascii="Times New Roman" w:hAnsi="Times New Roman" w:cs="Times New Roman"/>
+          <w:b/>
+          <w:sz w:val="26"/>
+          <w:szCs w:val="26"/>
+        </w:rPr>
+        <w:t>:</w:t>
+      </w:r>
+      <w:r>
+        <w:rPr>
+          <w:rFonts w:ascii="Times New Roman" w:hAnsi="Times New Roman" w:cs="Times New Roman"/>
+          <w:sz w:val="26"/>
+          <w:szCs w:val="26"/>
+        </w:rPr>
+        <w:t xml:space="preserve"> </w:t>
+      </w:r>
+      <w:r>
+        <w:rPr>
+          <w:rFonts w:ascii="Times New Roman" w:hAnsi="Times New Roman" w:cs="Times New Roman"/>
+          <w:sz w:val="26"/>
+          <w:szCs w:val="26"/>
+        </w:rPr>
+        <w:t>Các cặp cảm xúc khuôn mặt khác nhau</w:t>
+      </w:r>
+    </w:p>
+    <w:p>
+      <w:pPr>
+        <w:spacing w:after="0" w:line="360" w:lineRule="auto"/>
+        <w:ind w:firstLine="432"/>
+        <w:rPr>
+          <w:rFonts w:ascii="Times New Roman" w:hAnsi="Times New Roman" w:cs="Times New Roman"/>
+          <w:sz w:val="26"/>
+          <w:szCs w:val="26"/>
+        </w:rPr>
+      </w:pPr>
+      <w:r>
+        <w:rPr>
+          <w:rFonts w:ascii="Times New Roman" w:hAnsi="Times New Roman" w:cs="Times New Roman"/>
+          <w:sz w:val="26"/>
+          <w:szCs w:val="26"/>
+        </w:rPr>
+        <w:lastRenderedPageBreak/>
+        <w:t>Ký hiệu mô tả LBP không gian - thời gian, đặc biệt là LBP-TOP được ứng dụng thành công trong các ứng dụng video nhưng nhận diện biểu cảm khuôn mặt động, nhận diện tiếng nói và nhận diện giới tính. Chúng có thể mô tả hình dáng, cử động ngang dọc từ chuỗi video khá hiệu quả. Cách tiếp cận dựa trên LBP-TOP có thể mở rộng để thêm đặc trưng đa quyết định tính toán từ khác khối có kích thước khác nhau, mẫu lân cận khác nhau và dùng AdaBoost để chọn lớp đặc trưng cho tất cả lớp biểu cảm hoặc mỗi cặp lớp biểu cảm, từ đó cải thiện hiệu năng với vectơ đặc trưng ngắn. Sau đó, trên nền tảng của lớp được chọn,</w:t>
+      </w:r>
+      <w:r>
+        <w:rPr>
+          <w:rFonts w:ascii="Times New Roman" w:hAnsi="Times New Roman" w:cs="Times New Roman"/>
+          <w:sz w:val="26"/>
+          <w:szCs w:val="26"/>
+        </w:rPr>
+        <w:t xml:space="preserve"> xem xét vị trí và loại đặc trưng của đặc trưng phân biệt nhất cho mỗi lớp. Hình 2.7 cho thấy các đặc trưng được chọn cho mỗi cặp biểu cảm. Chúng khác nhau và phụ thuộc vào từng biểu cảm.</w:t>
+      </w:r>
     </w:p>
     <w:p>
       <w:pPr>
@@ -7557,7 +8180,6 @@
           <w:sz w:val="36"/>
           <w:szCs w:val="36"/>
         </w:rPr>
-        <w:lastRenderedPageBreak/>
         <w:t xml:space="preserve">Chương 3. </w:t>
       </w:r>
       <w:r>
@@ -7879,7 +8501,7 @@
       </w:pPr>
     </w:p>
     <w:sectPr>
-      <w:footerReference w:type="default" r:id="rId18"/>
+      <w:footerReference w:type="default" r:id="rId19"/>
       <w:pgSz w:w="12240" w:h="15840"/>
       <w:pgMar w:top="900" w:right="1080" w:bottom="990" w:left="1440" w:header="720" w:footer="720" w:gutter="0"/>
       <w:pgBorders w:display="firstPage" w:offsetFrom="page">
@@ -7982,7 +8604,7 @@
             <w:sz w:val="20"/>
             <w:szCs w:val="20"/>
           </w:rPr>
-          <w:t>7</w:t>
+          <w:t>9</w:t>
         </w:r>
         <w:r>
           <w:rPr>
@@ -9682,560 +10304,6 @@
 </w:styles>
 </file>
 
-<file path=word/glossary/document.xml><?xml version="1.0" encoding="utf-8"?>
-<w:glossaryDocument xmlns:wpc="http://schemas.microsoft.com/office/word/2010/wordprocessingCanvas" xmlns:mc="http://schemas.openxmlformats.org/markup-compatibility/2006" xmlns:o="urn:schemas-microsoft-com:office:office" xmlns:r="http://schemas.openxmlformats.org/officeDocument/2006/relationships" xmlns:m="http://schemas.openxmlformats.org/officeDocument/2006/math" xmlns:v="urn:schemas-microsoft-com:vml" xmlns:wp14="http://schemas.microsoft.com/office/word/2010/wordprocessingDrawing" xmlns:wp="http://schemas.openxmlformats.org/drawingml/2006/wordprocessingDrawing" xmlns:w10="urn:schemas-microsoft-com:office:word" xmlns:w="http://schemas.openxmlformats.org/wordprocessingml/2006/main" xmlns:w14="http://schemas.microsoft.com/office/word/2010/wordml" xmlns:w15="http://schemas.microsoft.com/office/word/2012/wordml" xmlns:wpg="http://schemas.microsoft.com/office/word/2010/wordprocessingGroup" xmlns:wpi="http://schemas.microsoft.com/office/word/2010/wordprocessingInk" xmlns:wne="http://schemas.microsoft.com/office/word/2006/wordml" xmlns:wps="http://schemas.microsoft.com/office/word/2010/wordprocessingShape" mc:Ignorable="w14 w15 wp14"/>
-</file>
-
-<file path=word/glossary/fontTable.xml><?xml version="1.0" encoding="utf-8"?>
-<w:fonts xmlns:mc="http://schemas.openxmlformats.org/markup-compatibility/2006" xmlns:r="http://schemas.openxmlformats.org/officeDocument/2006/relationships" xmlns:w="http://schemas.openxmlformats.org/wordprocessingml/2006/main" xmlns:w14="http://schemas.microsoft.com/office/word/2010/wordml" xmlns:w15="http://schemas.microsoft.com/office/word/2012/wordml" mc:Ignorable="w14 w15">
-  <w:font w:name="Times New Roman">
-    <w:panose1 w:val="02020603050405020304"/>
-    <w:charset w:val="00"/>
-    <w:family w:val="roman"/>
-    <w:pitch w:val="variable"/>
-    <w:sig w:usb0="E0002AFF" w:usb1="C0007841" w:usb2="00000009" w:usb3="00000000" w:csb0="000001FF" w:csb1="00000000"/>
-  </w:font>
-  <w:font w:name="Arial">
-    <w:panose1 w:val="020B0604020202020204"/>
-    <w:charset w:val="00"/>
-    <w:family w:val="swiss"/>
-    <w:pitch w:val="variable"/>
-    <w:sig w:usb0="20002A87" w:usb1="80000000" w:usb2="00000008" w:usb3="00000000" w:csb0="000001FF" w:csb1="00000000"/>
-  </w:font>
-  <w:font w:name="MS Gothic">
-    <w:altName w:val="ＭＳ ゴシック"/>
-    <w:panose1 w:val="020B0609070205080204"/>
-    <w:charset w:val="80"/>
-    <w:family w:val="modern"/>
-    <w:pitch w:val="fixed"/>
-    <w:sig w:usb0="E00002FF" w:usb1="6AC7FDFB" w:usb2="00000012" w:usb3="00000000" w:csb0="0002009F" w:csb1="00000000"/>
-  </w:font>
-  <w:font w:name="Tahoma">
-    <w:panose1 w:val="020B0604030504040204"/>
-    <w:charset w:val="00"/>
-    <w:family w:val="swiss"/>
-    <w:pitch w:val="variable"/>
-    <w:sig w:usb0="E1002EFF" w:usb1="C000605B" w:usb2="00000029" w:usb3="00000000" w:csb0="000101FF" w:csb1="00000000"/>
-  </w:font>
-  <w:font w:name="MS Mincho">
-    <w:altName w:val="ＭＳ 明朝"/>
-    <w:panose1 w:val="02020609040205080304"/>
-    <w:charset w:val="80"/>
-    <w:family w:val="modern"/>
-    <w:pitch w:val="fixed"/>
-    <w:sig w:usb0="A00002BF" w:usb1="68C7FCFB" w:usb2="00000010" w:usb3="00000000" w:csb0="0002009F" w:csb1="00000000"/>
-  </w:font>
-  <w:font w:name="Wingdings">
-    <w:panose1 w:val="05000000000000000000"/>
-    <w:charset w:val="02"/>
-    <w:family w:val="auto"/>
-    <w:pitch w:val="variable"/>
-    <w:sig w:usb0="00000000" w:usb1="10000000" w:usb2="00000000" w:usb3="00000000" w:csb0="80000000" w:csb1="00000000"/>
-  </w:font>
-  <w:font w:name="Cambria Math">
-    <w:panose1 w:val="02040503050406030204"/>
-    <w:charset w:val="00"/>
-    <w:family w:val="roman"/>
-    <w:pitch w:val="variable"/>
-    <w:sig w:usb0="E00002FF" w:usb1="420024FF" w:usb2="00000000" w:usb3="00000000" w:csb0="0000019F" w:csb1="00000000"/>
-  </w:font>
-  <w:font w:name="Calibri">
-    <w:panose1 w:val="020F0502020204030204"/>
-    <w:charset w:val="00"/>
-    <w:family w:val="swiss"/>
-    <w:pitch w:val="variable"/>
-    <w:sig w:usb0="E10002FF" w:usb1="4000ACFF" w:usb2="00000009" w:usb3="00000000" w:csb0="0000019F" w:csb1="00000000"/>
-  </w:font>
-  <w:font w:name="Calibri Light">
-    <w:panose1 w:val="020F0302020204030204"/>
-    <w:charset w:val="00"/>
-    <w:family w:val="swiss"/>
-    <w:pitch w:val="variable"/>
-    <w:sig w:usb0="A00002EF" w:usb1="4000207B" w:usb2="00000000" w:usb3="00000000" w:csb0="0000019F" w:csb1="00000000"/>
-  </w:font>
-</w:fonts>
-</file>
-
-<file path=word/glossary/settings.xml><?xml version="1.0" encoding="utf-8"?>
-<w:settings xmlns:mc="http://schemas.openxmlformats.org/markup-compatibility/2006" xmlns:o="urn:schemas-microsoft-com:office:office" xmlns:r="http://schemas.openxmlformats.org/officeDocument/2006/relationships" xmlns:m="http://schemas.openxmlformats.org/officeDocument/2006/math" xmlns:v="urn:schemas-microsoft-com:vml" xmlns:w10="urn:schemas-microsoft-com:office:word" xmlns:w="http://schemas.openxmlformats.org/wordprocessingml/2006/main" xmlns:w14="http://schemas.microsoft.com/office/word/2010/wordml" xmlns:w15="http://schemas.microsoft.com/office/word/2012/wordml" xmlns:sl="http://schemas.openxmlformats.org/schemaLibrary/2006/main" mc:Ignorable="w14 w15">
-  <w:view w:val="normal"/>
-  <w:defaultTabStop w:val="720"/>
-  <w:characterSpacingControl w:val="doNotCompress"/>
-  <w:compat>
-    <w:useFELayout/>
-    <w:compatSetting w:name="compatibilityMode" w:uri="http://schemas.microsoft.com/office/word" w:val="15"/>
-    <w:compatSetting w:name="overrideTableStyleFontSizeAndJustification" w:uri="http://schemas.microsoft.com/office/word" w:val="1"/>
-    <w:compatSetting w:name="enableOpenTypeFeatures" w:uri="http://schemas.microsoft.com/office/word" w:val="1"/>
-    <w:compatSetting w:name="doNotFlipMirrorIndents" w:uri="http://schemas.microsoft.com/office/word" w:val="1"/>
-    <w:compatSetting w:name="differentiateMultirowTableHeaders" w:uri="http://schemas.microsoft.com/office/word" w:val="1"/>
-  </w:compat>
-  <w:rsids>
-    <w:rsidRoot w:val="00D314B6"/>
-    <w:rsid w:val="002B48A4"/>
-    <w:rsid w:val="00D314B6"/>
-  </w:rsids>
-  <m:mathPr>
-    <m:mathFont m:val="Cambria Math"/>
-    <m:brkBin m:val="before"/>
-    <m:brkBinSub m:val="--"/>
-    <m:smallFrac m:val="0"/>
-    <m:dispDef/>
-    <m:lMargin m:val="0"/>
-    <m:rMargin m:val="0"/>
-    <m:defJc m:val="centerGroup"/>
-    <m:wrapIndent m:val="1440"/>
-    <m:intLim m:val="subSup"/>
-    <m:naryLim m:val="undOvr"/>
-  </m:mathPr>
-  <w:themeFontLang w:val="en-US" w:eastAsia="ja-JP"/>
-  <w:clrSchemeMapping w:bg1="light1" w:t1="dark1" w:bg2="light2" w:t2="dark2" w:accent1="accent1" w:accent2="accent2" w:accent3="accent3" w:accent4="accent4" w:accent5="accent5" w:accent6="accent6" w:hyperlink="hyperlink" w:followedHyperlink="followedHyperlink"/>
-  <w:decimalSymbol w:val="."/>
-  <w:listSeparator w:val=","/>
-  <w15:chartTrackingRefBased/>
-</w:settings>
-</file>
-
-<file path=word/glossary/styles.xml><?xml version="1.0" encoding="utf-8"?>
-<w:styles xmlns:mc="http://schemas.openxmlformats.org/markup-compatibility/2006" xmlns:r="http://schemas.openxmlformats.org/officeDocument/2006/relationships" xmlns:w="http://schemas.openxmlformats.org/wordprocessingml/2006/main" xmlns:w14="http://schemas.microsoft.com/office/word/2010/wordml" xmlns:w15="http://schemas.microsoft.com/office/word/2012/wordml" mc:Ignorable="w14 w15">
-  <w:docDefaults>
-    <w:rPrDefault>
-      <w:rPr>
-        <w:rFonts w:asciiTheme="minorHAnsi" w:eastAsiaTheme="minorEastAsia" w:hAnsiTheme="minorHAnsi" w:cstheme="minorBidi"/>
-        <w:sz w:val="22"/>
-        <w:szCs w:val="22"/>
-        <w:lang w:val="en-US" w:eastAsia="ja-JP" w:bidi="ar-SA"/>
-      </w:rPr>
-    </w:rPrDefault>
-    <w:pPrDefault>
-      <w:pPr>
-        <w:spacing w:after="160" w:line="259" w:lineRule="auto"/>
-      </w:pPr>
-    </w:pPrDefault>
-  </w:docDefaults>
-  <w:latentStyles w:defLockedState="0" w:defUIPriority="99" w:defSemiHidden="0" w:defUnhideWhenUsed="0" w:defQFormat="0" w:count="371">
-    <w:lsdException w:name="Normal" w:uiPriority="0" w:qFormat="1"/>
-    <w:lsdException w:name="heading 1" w:uiPriority="9" w:qFormat="1"/>
-    <w:lsdException w:name="heading 2" w:semiHidden="1" w:uiPriority="9" w:unhideWhenUsed="1" w:qFormat="1"/>
-    <w:lsdException w:name="heading 3" w:semiHidden="1" w:uiPriority="9" w:unhideWhenUsed="1" w:qFormat="1"/>
-    <w:lsdException w:name="heading 4" w:semiHidden="1" w:uiPriority="9" w:unhideWhenUsed="1" w:qFormat="1"/>
-    <w:lsdException w:name="heading 5" w:semiHidden="1" w:uiPriority="9" w:unhideWhenUsed="1" w:qFormat="1"/>
-    <w:lsdException w:name="heading 6" w:semiHidden="1" w:uiPriority="9" w:unhideWhenUsed="1" w:qFormat="1"/>
-    <w:lsdException w:name="heading 7" w:semiHidden="1" w:uiPriority="9" w:unhideWhenUsed="1" w:qFormat="1"/>
-    <w:lsdException w:name="heading 8" w:semiHidden="1" w:uiPriority="9" w:unhideWhenUsed="1" w:qFormat="1"/>
-    <w:lsdException w:name="heading 9" w:semiHidden="1" w:uiPriority="9" w:unhideWhenUsed="1" w:qFormat="1"/>
-    <w:lsdException w:name="index 1" w:semiHidden="1" w:unhideWhenUsed="1"/>
-    <w:lsdException w:name="index 2" w:semiHidden="1" w:unhideWhenUsed="1"/>
-    <w:lsdException w:name="index 3" w:semiHidden="1" w:unhideWhenUsed="1"/>
-    <w:lsdException w:name="index 4" w:semiHidden="1" w:unhideWhenUsed="1"/>
-    <w:lsdException w:name="index 5" w:semiHidden="1" w:unhideWhenUsed="1"/>
-    <w:lsdException w:name="index 6" w:semiHidden="1" w:unhideWhenUsed="1"/>
-    <w:lsdException w:name="index 7" w:semiHidden="1" w:unhideWhenUsed="1"/>
-    <w:lsdException w:name="index 8" w:semiHidden="1" w:unhideWhenUsed="1"/>
-    <w:lsdException w:name="index 9" w:semiHidden="1" w:unhideWhenUsed="1"/>
-    <w:lsdException w:name="toc 1" w:semiHidden="1" w:uiPriority="39" w:unhideWhenUsed="1"/>
-    <w:lsdException w:name="toc 2" w:semiHidden="1" w:uiPriority="39" w:unhideWhenUsed="1"/>
-    <w:lsdException w:name="toc 3" w:semiHidden="1" w:uiPriority="39" w:unhideWhenUsed="1"/>
-    <w:lsdException w:name="toc 4" w:semiHidden="1" w:uiPriority="39" w:unhideWhenUsed="1"/>
-    <w:lsdException w:name="toc 5" w:semiHidden="1" w:uiPriority="39" w:unhideWhenUsed="1"/>
-    <w:lsdException w:name="toc 6" w:semiHidden="1" w:uiPriority="39" w:unhideWhenUsed="1"/>
-    <w:lsdException w:name="toc 7" w:semiHidden="1" w:uiPriority="39" w:unhideWhenUsed="1"/>
-    <w:lsdException w:name="toc 8" w:semiHidden="1" w:uiPriority="39" w:unhideWhenUsed="1"/>
-    <w:lsdException w:name="toc 9" w:semiHidden="1" w:uiPriority="39" w:unhideWhenUsed="1"/>
-    <w:lsdException w:name="Normal Indent" w:semiHidden="1" w:unhideWhenUsed="1"/>
-    <w:lsdException w:name="footnote text" w:semiHidden="1" w:unhideWhenUsed="1"/>
-    <w:lsdException w:name="annotation text" w:semiHidden="1" w:unhideWhenUsed="1"/>
-    <w:lsdException w:name="header" w:semiHidden="1" w:unhideWhenUsed="1"/>
-    <w:lsdException w:name="footer" w:semiHidden="1" w:unhideWhenUsed="1"/>
-    <w:lsdException w:name="index heading" w:semiHidden="1" w:unhideWhenUsed="1"/>
-    <w:lsdException w:name="caption" w:semiHidden="1" w:uiPriority="35" w:unhideWhenUsed="1" w:qFormat="1"/>
-    <w:lsdException w:name="table of figures" w:semiHidden="1" w:unhideWhenUsed="1"/>
-    <w:lsdException w:name="envelope address" w:semiHidden="1" w:unhideWhenUsed="1"/>
-    <w:lsdException w:name="envelope return" w:semiHidden="1" w:unhideWhenUsed="1"/>
-    <w:lsdException w:name="footnote reference" w:semiHidden="1" w:unhideWhenUsed="1"/>
-    <w:lsdException w:name="annotation reference" w:semiHidden="1" w:unhideWhenUsed="1"/>
-    <w:lsdException w:name="line number" w:semiHidden="1" w:unhideWhenUsed="1"/>
-    <w:lsdException w:name="page number" w:semiHidden="1" w:unhideWhenUsed="1"/>
-    <w:lsdException w:name="endnote reference" w:semiHidden="1" w:unhideWhenUsed="1"/>
-    <w:lsdException w:name="endnote text" w:semiHidden="1" w:unhideWhenUsed="1"/>
-    <w:lsdException w:name="table of authorities" w:semiHidden="1" w:unhideWhenUsed="1"/>
-    <w:lsdException w:name="macro" w:semiHidden="1" w:unhideWhenUsed="1"/>
-    <w:lsdException w:name="toa heading" w:semiHidden="1" w:unhideWhenUsed="1"/>
-    <w:lsdException w:name="List" w:semiHidden="1" w:unhideWhenUsed="1"/>
-    <w:lsdException w:name="List Bullet" w:semiHidden="1" w:unhideWhenUsed="1"/>
-    <w:lsdException w:name="List Number" w:semiHidden="1" w:unhideWhenUsed="1"/>
-    <w:lsdException w:name="List 2" w:semiHidden="1" w:unhideWhenUsed="1"/>
-    <w:lsdException w:name="List 3" w:semiHidden="1" w:unhideWhenUsed="1"/>
-    <w:lsdException w:name="List 4" w:semiHidden="1" w:unhideWhenUsed="1"/>
-    <w:lsdException w:name="List 5" w:semiHidden="1" w:unhideWhenUsed="1"/>
-    <w:lsdException w:name="List Bullet 2" w:semiHidden="1" w:unhideWhenUsed="1"/>
-    <w:lsdException w:name="List Bullet 3" w:semiHidden="1" w:unhideWhenUsed="1"/>
-    <w:lsdException w:name="List Bullet 4" w:semiHidden="1" w:unhideWhenUsed="1"/>
-    <w:lsdException w:name="List Bullet 5" w:semiHidden="1" w:unhideWhenUsed="1"/>
-    <w:lsdException w:name="List Number 2" w:semiHidden="1" w:unhideWhenUsed="1"/>
-    <w:lsdException w:name="List Number 3" w:semiHidden="1" w:unhideWhenUsed="1"/>
-    <w:lsdException w:name="List Number 4" w:semiHidden="1" w:unhideWhenUsed="1"/>
-    <w:lsdException w:name="List Number 5" w:semiHidden="1" w:unhideWhenUsed="1"/>
-    <w:lsdException w:name="Title" w:uiPriority="10" w:qFormat="1"/>
-    <w:lsdException w:name="Closing" w:semiHidden="1" w:unhideWhenUsed="1"/>
-    <w:lsdException w:name="Signature" w:semiHidden="1" w:unhideWhenUsed="1"/>
-    <w:lsdException w:name="Default Paragraph Font" w:semiHidden="1" w:uiPriority="1" w:unhideWhenUsed="1"/>
-    <w:lsdException w:name="Body Text" w:semiHidden="1" w:unhideWhenUsed="1"/>
-    <w:lsdException w:name="Body Text Indent" w:semiHidden="1" w:unhideWhenUsed="1"/>
-    <w:lsdException w:name="List Continue" w:semiHidden="1" w:unhideWhenUsed="1"/>
-    <w:lsdException w:name="List Continue 2" w:semiHidden="1" w:unhideWhenUsed="1"/>
-    <w:lsdException w:name="List Continue 3" w:semiHidden="1" w:unhideWhenUsed="1"/>
-    <w:lsdException w:name="List Continue 4" w:semiHidden="1" w:unhideWhenUsed="1"/>
-    <w:lsdException w:name="List Continue 5" w:semiHidden="1" w:unhideWhenUsed="1"/>
-    <w:lsdException w:name="Message Header" w:semiHidden="1" w:unhideWhenUsed="1"/>
-    <w:lsdException w:name="Subtitle" w:uiPriority="11" w:qFormat="1"/>
-    <w:lsdException w:name="Salutation" w:semiHidden="1" w:unhideWhenUsed="1"/>
-    <w:lsdException w:name="Date" w:semiHidden="1" w:unhideWhenUsed="1"/>
-    <w:lsdException w:name="Body Text First Indent" w:semiHidden="1" w:unhideWhenUsed="1"/>
-    <w:lsdException w:name="Body Text First Indent 2" w:semiHidden="1" w:unhideWhenUsed="1"/>
-    <w:lsdException w:name="Note Heading" w:semiHidden="1" w:unhideWhenUsed="1"/>
-    <w:lsdException w:name="Body Text 2" w:semiHidden="1" w:unhideWhenUsed="1"/>
-    <w:lsdException w:name="Body Text 3" w:semiHidden="1" w:unhideWhenUsed="1"/>
-    <w:lsdException w:name="Body Text Indent 2" w:semiHidden="1" w:unhideWhenUsed="1"/>
-    <w:lsdException w:name="Body Text Indent 3" w:semiHidden="1" w:unhideWhenUsed="1"/>
-    <w:lsdException w:name="Block Text" w:semiHidden="1" w:unhideWhenUsed="1"/>
-    <w:lsdException w:name="Hyperlink" w:semiHidden="1" w:unhideWhenUsed="1"/>
-    <w:lsdException w:name="FollowedHyperlink" w:semiHidden="1" w:unhideWhenUsed="1"/>
-    <w:lsdException w:name="Strong" w:uiPriority="22" w:qFormat="1"/>
-    <w:lsdException w:name="Emphasis" w:uiPriority="20" w:qFormat="1"/>
-    <w:lsdException w:name="Document Map" w:semiHidden="1" w:unhideWhenUsed="1"/>
-    <w:lsdException w:name="Plain Text" w:semiHidden="1" w:unhideWhenUsed="1"/>
-    <w:lsdException w:name="E-mail Signature" w:semiHidden="1" w:unhideWhenUsed="1"/>
-    <w:lsdException w:name="HTML Top of Form" w:semiHidden="1" w:unhideWhenUsed="1"/>
-    <w:lsdException w:name="HTML Bottom of Form" w:semiHidden="1" w:unhideWhenUsed="1"/>
-    <w:lsdException w:name="Normal (Web)" w:semiHidden="1" w:unhideWhenUsed="1"/>
-    <w:lsdException w:name="HTML Acronym" w:semiHidden="1" w:unhideWhenUsed="1"/>
-    <w:lsdException w:name="HTML Address" w:semiHidden="1" w:unhideWhenUsed="1"/>
-    <w:lsdException w:name="HTML Cite" w:semiHidden="1" w:unhideWhenUsed="1"/>
-    <w:lsdException w:name="HTML Code" w:semiHidden="1" w:unhideWhenUsed="1"/>
-    <w:lsdException w:name="HTML Definition" w:semiHidden="1" w:unhideWhenUsed="1"/>
-    <w:lsdException w:name="HTML Keyboard" w:semiHidden="1" w:unhideWhenUsed="1"/>
-    <w:lsdException w:name="HTML Preformatted" w:semiHidden="1" w:unhideWhenUsed="1"/>
-    <w:lsdException w:name="HTML Sample" w:semiHidden="1" w:unhideWhenUsed="1"/>
-    <w:lsdException w:name="HTML Typewriter" w:semiHidden="1" w:unhideWhenUsed="1"/>
-    <w:lsdException w:name="HTML Variable" w:semiHidden="1" w:unhideWhenUsed="1"/>
-    <w:lsdException w:name="Normal Table" w:semiHidden="1" w:unhideWhenUsed="1"/>
-    <w:lsdException w:name="annotation subject" w:semiHidden="1" w:unhideWhenUsed="1"/>
-    <w:lsdException w:name="No List" w:semiHidden="1" w:unhideWhenUsed="1"/>
-    <w:lsdException w:name="Outline List 1" w:semiHidden="1" w:unhideWhenUsed="1"/>
-    <w:lsdException w:name="Outline List 2" w:semiHidden="1" w:unhideWhenUsed="1"/>
-    <w:lsdException w:name="Outline List 3" w:semiHidden="1" w:unhideWhenUsed="1"/>
-    <w:lsdException w:name="Table Simple 1" w:semiHidden="1" w:unhideWhenUsed="1"/>
-    <w:lsdException w:name="Table Simple 2" w:semiHidden="1" w:unhideWhenUsed="1"/>
-    <w:lsdException w:name="Table Simple 3" w:semiHidden="1" w:unhideWhenUsed="1"/>
-    <w:lsdException w:name="Table Classic 1" w:semiHidden="1" w:unhideWhenUsed="1"/>
-    <w:lsdException w:name="Table Classic 2" w:semiHidden="1" w:unhideWhenUsed="1"/>
-    <w:lsdException w:name="Table Classic 3" w:semiHidden="1" w:unhideWhenUsed="1"/>
-    <w:lsdException w:name="Table Classic 4" w:semiHidden="1" w:unhideWhenUsed="1"/>
-    <w:lsdException w:name="Table Colorful 1" w:semiHidden="1" w:unhideWhenUsed="1"/>
-    <w:lsdException w:name="Table Colorful 2" w:semiHidden="1" w:unhideWhenUsed="1"/>
-    <w:lsdException w:name="Table Colorful 3" w:semiHidden="1" w:unhideWhenUsed="1"/>
-    <w:lsdException w:name="Table Columns 1" w:semiHidden="1" w:unhideWhenUsed="1"/>
-    <w:lsdException w:name="Table Columns 2" w:semiHidden="1" w:unhideWhenUsed="1"/>
-    <w:lsdException w:name="Table Columns 3" w:semiHidden="1" w:unhideWhenUsed="1"/>
-    <w:lsdException w:name="Table Columns 4" w:semiHidden="1" w:unhideWhenUsed="1"/>
-    <w:lsdException w:name="Table Columns 5" w:semiHidden="1" w:unhideWhenUsed="1"/>
-    <w:lsdException w:name="Table Grid 1" w:semiHidden="1" w:unhideWhenUsed="1"/>
-    <w:lsdException w:name="Table Grid 2" w:semiHidden="1" w:unhideWhenUsed="1"/>
-    <w:lsdException w:name="Table Grid 3" w:semiHidden="1" w:unhideWhenUsed="1"/>
-    <w:lsdException w:name="Table Grid 4" w:semiHidden="1" w:unhideWhenUsed="1"/>
-    <w:lsdException w:name="Table Grid 5" w:semiHidden="1" w:unhideWhenUsed="1"/>
-    <w:lsdException w:name="Table Grid 6" w:semiHidden="1" w:unhideWhenUsed="1"/>
-    <w:lsdException w:name="Table Grid 7" w:semiHidden="1" w:unhideWhenUsed="1"/>
-    <w:lsdException w:name="Table Grid 8" w:semiHidden="1" w:unhideWhenUsed="1"/>
-    <w:lsdException w:name="Table List 1" w:semiHidden="1" w:unhideWhenUsed="1"/>
-    <w:lsdException w:name="Table List 2" w:semiHidden="1" w:unhideWhenUsed="1"/>
-    <w:lsdException w:name="Table List 3" w:semiHidden="1" w:unhideWhenUsed="1"/>
-    <w:lsdException w:name="Table List 4" w:semiHidden="1" w:unhideWhenUsed="1"/>
-    <w:lsdException w:name="Table List 5" w:semiHidden="1" w:unhideWhenUsed="1"/>
-    <w:lsdException w:name="Table List 6" w:semiHidden="1" w:unhideWhenUsed="1"/>
-    <w:lsdException w:name="Table List 7" w:semiHidden="1" w:unhideWhenUsed="1"/>
-    <w:lsdException w:name="Table List 8" w:semiHidden="1" w:unhideWhenUsed="1"/>
-    <w:lsdException w:name="Table 3D effects 1" w:semiHidden="1" w:unhideWhenUsed="1"/>
-    <w:lsdException w:name="Table 3D effects 2" w:semiHidden="1" w:unhideWhenUsed="1"/>
-    <w:lsdException w:name="Table 3D effects 3" w:semiHidden="1" w:unhideWhenUsed="1"/>
-    <w:lsdException w:name="Table Contemporary" w:semiHidden="1" w:unhideWhenUsed="1"/>
-    <w:lsdException w:name="Table Elegant" w:semiHidden="1" w:unhideWhenUsed="1"/>
-    <w:lsdException w:name="Table Professional" w:semiHidden="1" w:unhideWhenUsed="1"/>
-    <w:lsdException w:name="Table Subtle 1" w:semiHidden="1" w:unhideWhenUsed="1"/>
-    <w:lsdException w:name="Table Subtle 2" w:semiHidden="1" w:unhideWhenUsed="1"/>
-    <w:lsdException w:name="Table Web 1" w:semiHidden="1" w:unhideWhenUsed="1"/>
-    <w:lsdException w:name="Table Web 2" w:semiHidden="1" w:unhideWhenUsed="1"/>
-    <w:lsdException w:name="Table Web 3" w:semiHidden="1" w:unhideWhenUsed="1"/>
-    <w:lsdException w:name="Balloon Text" w:semiHidden="1" w:unhideWhenUsed="1"/>
-    <w:lsdException w:name="Table Grid" w:uiPriority="39"/>
-    <w:lsdException w:name="Table Theme" w:semiHidden="1" w:unhideWhenUsed="1"/>
-    <w:lsdException w:name="Placeholder Text" w:semiHidden="1"/>
-    <w:lsdException w:name="No Spacing" w:uiPriority="1" w:qFormat="1"/>
-    <w:lsdException w:name="Light Shading" w:uiPriority="60"/>
-    <w:lsdException w:name="Light List" w:uiPriority="61"/>
-    <w:lsdException w:name="Light Grid" w:uiPriority="62"/>
-    <w:lsdException w:name="Medium Shading 1" w:uiPriority="63"/>
-    <w:lsdException w:name="Medium Shading 2" w:uiPriority="64"/>
-    <w:lsdException w:name="Medium List 1" w:uiPriority="65"/>
-    <w:lsdException w:name="Medium List 2" w:uiPriority="66"/>
-    <w:lsdException w:name="Medium Grid 1" w:uiPriority="67"/>
-    <w:lsdException w:name="Medium Grid 2" w:uiPriority="68"/>
-    <w:lsdException w:name="Medium Grid 3" w:uiPriority="69"/>
-    <w:lsdException w:name="Dark List" w:uiPriority="70"/>
-    <w:lsdException w:name="Colorful Shading" w:uiPriority="71"/>
-    <w:lsdException w:name="Colorful List" w:uiPriority="72"/>
-    <w:lsdException w:name="Colorful Grid" w:uiPriority="73"/>
-    <w:lsdException w:name="Light Shading Accent 1" w:uiPriority="60"/>
-    <w:lsdException w:name="Light List Accent 1" w:uiPriority="61"/>
-    <w:lsdException w:name="Light Grid Accent 1" w:uiPriority="62"/>
-    <w:lsdException w:name="Medium Shading 1 Accent 1" w:uiPriority="63"/>
-    <w:lsdException w:name="Medium Shading 2 Accent 1" w:uiPriority="64"/>
-    <w:lsdException w:name="Medium List 1 Accent 1" w:uiPriority="65"/>
-    <w:lsdException w:name="Revision" w:semiHidden="1"/>
-    <w:lsdException w:name="List Paragraph" w:uiPriority="34" w:qFormat="1"/>
-    <w:lsdException w:name="Quote" w:uiPriority="29" w:qFormat="1"/>
-    <w:lsdException w:name="Intense Quote" w:uiPriority="30" w:qFormat="1"/>
-    <w:lsdException w:name="Medium List 2 Accent 1" w:uiPriority="66"/>
-    <w:lsdException w:name="Medium Grid 1 Accent 1" w:uiPriority="67"/>
-    <w:lsdException w:name="Medium Grid 2 Accent 1" w:uiPriority="68"/>
-    <w:lsdException w:name="Medium Grid 3 Accent 1" w:uiPriority="69"/>
-    <w:lsdException w:name="Dark List Accent 1" w:uiPriority="70"/>
-    <w:lsdException w:name="Colorful Shading Accent 1" w:uiPriority="71"/>
-    <w:lsdException w:name="Colorful List Accent 1" w:uiPriority="72"/>
-    <w:lsdException w:name="Colorful Grid Accent 1" w:uiPriority="73"/>
-    <w:lsdException w:name="Light Shading Accent 2" w:uiPriority="60"/>
-    <w:lsdException w:name="Light List Accent 2" w:uiPriority="61"/>
-    <w:lsdException w:name="Light Grid Accent 2" w:uiPriority="62"/>
-    <w:lsdException w:name="Medium Shading 1 Accent 2" w:uiPriority="63"/>
-    <w:lsdException w:name="Medium Shading 2 Accent 2" w:uiPriority="64"/>
-    <w:lsdException w:name="Medium List 1 Accent 2" w:uiPriority="65"/>
-    <w:lsdException w:name="Medium List 2 Accent 2" w:uiPriority="66"/>
-    <w:lsdException w:name="Medium Grid 1 Accent 2" w:uiPriority="67"/>
-    <w:lsdException w:name="Medium Grid 2 Accent 2" w:uiPriority="68"/>
-    <w:lsdException w:name="Medium Grid 3 Accent 2" w:uiPriority="69"/>
-    <w:lsdException w:name="Dark List Accent 2" w:uiPriority="70"/>
-    <w:lsdException w:name="Colorful Shading Accent 2" w:uiPriority="71"/>
-    <w:lsdException w:name="Colorful List Accent 2" w:uiPriority="72"/>
-    <w:lsdException w:name="Colorful Grid Accent 2" w:uiPriority="73"/>
-    <w:lsdException w:name="Light Shading Accent 3" w:uiPriority="60"/>
-    <w:lsdException w:name="Light List Accent 3" w:uiPriority="61"/>
-    <w:lsdException w:name="Light Grid Accent 3" w:uiPriority="62"/>
-    <w:lsdException w:name="Medium Shading 1 Accent 3" w:uiPriority="63"/>
-    <w:lsdException w:name="Medium Shading 2 Accent 3" w:uiPriority="64"/>
-    <w:lsdException w:name="Medium List 1 Accent 3" w:uiPriority="65"/>
-    <w:lsdException w:name="Medium List 2 Accent 3" w:uiPriority="66"/>
-    <w:lsdException w:name="Medium Grid 1 Accent 3" w:uiPriority="67"/>
-    <w:lsdException w:name="Medium Grid 2 Accent 3" w:uiPriority="68"/>
-    <w:lsdException w:name="Medium Grid 3 Accent 3" w:uiPriority="69"/>
-    <w:lsdException w:name="Dark List Accent 3" w:uiPriority="70"/>
-    <w:lsdException w:name="Colorful Shading Accent 3" w:uiPriority="71"/>
-    <w:lsdException w:name="Colorful List Accent 3" w:uiPriority="72"/>
-    <w:lsdException w:name="Colorful Grid Accent 3" w:uiPriority="73"/>
-    <w:lsdException w:name="Light Shading Accent 4" w:uiPriority="60"/>
-    <w:lsdException w:name="Light List Accent 4" w:uiPriority="61"/>
-    <w:lsdException w:name="Light Grid Accent 4" w:uiPriority="62"/>
-    <w:lsdException w:name="Medium Shading 1 Accent 4" w:uiPriority="63"/>
-    <w:lsdException w:name="Medium Shading 2 Accent 4" w:uiPriority="64"/>
-    <w:lsdException w:name="Medium List 1 Accent 4" w:uiPriority="65"/>
-    <w:lsdException w:name="Medium List 2 Accent 4" w:uiPriority="66"/>
-    <w:lsdException w:name="Medium Grid 1 Accent 4" w:uiPriority="67"/>
-    <w:lsdException w:name="Medium Grid 2 Accent 4" w:uiPriority="68"/>
-    <w:lsdException w:name="Medium Grid 3 Accent 4" w:uiPriority="69"/>
-    <w:lsdException w:name="Dark List Accent 4" w:uiPriority="70"/>
-    <w:lsdException w:name="Colorful Shading Accent 4" w:uiPriority="71"/>
-    <w:lsdException w:name="Colorful List Accent 4" w:uiPriority="72"/>
-    <w:lsdException w:name="Colorful Grid Accent 4" w:uiPriority="73"/>
-    <w:lsdException w:name="Light Shading Accent 5" w:uiPriority="60"/>
-    <w:lsdException w:name="Light List Accent 5" w:uiPriority="61"/>
-    <w:lsdException w:name="Light Grid Accent 5" w:uiPriority="62"/>
-    <w:lsdException w:name="Medium Shading 1 Accent 5" w:uiPriority="63"/>
-    <w:lsdException w:name="Medium Shading 2 Accent 5" w:uiPriority="64"/>
-    <w:lsdException w:name="Medium List 1 Accent 5" w:uiPriority="65"/>
-    <w:lsdException w:name="Medium List 2 Accent 5" w:uiPriority="66"/>
-    <w:lsdException w:name="Medium Grid 1 Accent 5" w:uiPriority="67"/>
-    <w:lsdException w:name="Medium Grid 2 Accent 5" w:uiPriority="68"/>
-    <w:lsdException w:name="Medium Grid 3 Accent 5" w:uiPriority="69"/>
-    <w:lsdException w:name="Dark List Accent 5" w:uiPriority="70"/>
-    <w:lsdException w:name="Colorful Shading Accent 5" w:uiPriority="71"/>
-    <w:lsdException w:name="Colorful List Accent 5" w:uiPriority="72"/>
-    <w:lsdException w:name="Colorful Grid Accent 5" w:uiPriority="73"/>
-    <w:lsdException w:name="Light Shading Accent 6" w:uiPriority="60"/>
-    <w:lsdException w:name="Light List Accent 6" w:uiPriority="61"/>
-    <w:lsdException w:name="Light Grid Accent 6" w:uiPriority="62"/>
-    <w:lsdException w:name="Medium Shading 1 Accent 6" w:uiPriority="63"/>
-    <w:lsdException w:name="Medium Shading 2 Accent 6" w:uiPriority="64"/>
-    <w:lsdException w:name="Medium List 1 Accent 6" w:uiPriority="65"/>
-    <w:lsdException w:name="Medium List 2 Accent 6" w:uiPriority="66"/>
-    <w:lsdException w:name="Medium Grid 1 Accent 6" w:uiPriority="67"/>
-    <w:lsdException w:name="Medium Grid 2 Accent 6" w:uiPriority="68"/>
-    <w:lsdException w:name="Medium Grid 3 Accent 6" w:uiPriority="69"/>
-    <w:lsdException w:name="Dark List Accent 6" w:uiPriority="70"/>
-    <w:lsdException w:name="Colorful Shading Accent 6" w:uiPriority="71"/>
-    <w:lsdException w:name="Colorful List Accent 6" w:uiPriority="72"/>
-    <w:lsdException w:name="Colorful Grid Accent 6" w:uiPriority="73"/>
-    <w:lsdException w:name="Subtle Emphasis" w:uiPriority="19" w:qFormat="1"/>
-    <w:lsdException w:name="Intense Emphasis" w:uiPriority="21" w:qFormat="1"/>
-    <w:lsdException w:name="Subtle Reference" w:uiPriority="31" w:qFormat="1"/>
-    <w:lsdException w:name="Intense Reference" w:uiPriority="32" w:qFormat="1"/>
-    <w:lsdException w:name="Book Title" w:uiPriority="33" w:qFormat="1"/>
-    <w:lsdException w:name="Bibliography" w:semiHidden="1" w:uiPriority="37" w:unhideWhenUsed="1"/>
-    <w:lsdException w:name="TOC Heading" w:semiHidden="1" w:uiPriority="39" w:unhideWhenUsed="1" w:qFormat="1"/>
-    <w:lsdException w:name="Plain Table 1" w:uiPriority="41"/>
-    <w:lsdException w:name="Plain Table 2" w:uiPriority="42"/>
-    <w:lsdException w:name="Plain Table 3" w:uiPriority="43"/>
-    <w:lsdException w:name="Plain Table 4" w:uiPriority="44"/>
-    <w:lsdException w:name="Plain Table 5" w:uiPriority="45"/>
-    <w:lsdException w:name="Grid Table Light" w:uiPriority="40"/>
-    <w:lsdException w:name="Grid Table 1 Light" w:uiPriority="46"/>
-    <w:lsdException w:name="Grid Table 2" w:uiPriority="47"/>
-    <w:lsdException w:name="Grid Table 3" w:uiPriority="48"/>
-    <w:lsdException w:name="Grid Table 4" w:uiPriority="49"/>
-    <w:lsdException w:name="Grid Table 5 Dark" w:uiPriority="50"/>
-    <w:lsdException w:name="Grid Table 6 Colorful" w:uiPriority="51"/>
-    <w:lsdException w:name="Grid Table 7 Colorful" w:uiPriority="52"/>
-    <w:lsdException w:name="Grid Table 1 Light Accent 1" w:uiPriority="46"/>
-    <w:lsdException w:name="Grid Table 2 Accent 1" w:uiPriority="47"/>
-    <w:lsdException w:name="Grid Table 3 Accent 1" w:uiPriority="48"/>
-    <w:lsdException w:name="Grid Table 4 Accent 1" w:uiPriority="49"/>
-    <w:lsdException w:name="Grid Table 5 Dark Accent 1" w:uiPriority="50"/>
-    <w:lsdException w:name="Grid Table 6 Colorful Accent 1" w:uiPriority="51"/>
-    <w:lsdException w:name="Grid Table 7 Colorful Accent 1" w:uiPriority="52"/>
-    <w:lsdException w:name="Grid Table 1 Light Accent 2" w:uiPriority="46"/>
-    <w:lsdException w:name="Grid Table 2 Accent 2" w:uiPriority="47"/>
-    <w:lsdException w:name="Grid Table 3 Accent 2" w:uiPriority="48"/>
-    <w:lsdException w:name="Grid Table 4 Accent 2" w:uiPriority="49"/>
-    <w:lsdException w:name="Grid Table 5 Dark Accent 2" w:uiPriority="50"/>
-    <w:lsdException w:name="Grid Table 6 Colorful Accent 2" w:uiPriority="51"/>
-    <w:lsdException w:name="Grid Table 7 Colorful Accent 2" w:uiPriority="52"/>
-    <w:lsdException w:name="Grid Table 1 Light Accent 3" w:uiPriority="46"/>
-    <w:lsdException w:name="Grid Table 2 Accent 3" w:uiPriority="47"/>
-    <w:lsdException w:name="Grid Table 3 Accent 3" w:uiPriority="48"/>
-    <w:lsdException w:name="Grid Table 4 Accent 3" w:uiPriority="49"/>
-    <w:lsdException w:name="Grid Table 5 Dark Accent 3" w:uiPriority="50"/>
-    <w:lsdException w:name="Grid Table 6 Colorful Accent 3" w:uiPriority="51"/>
-    <w:lsdException w:name="Grid Table 7 Colorful Accent 3" w:uiPriority="52"/>
-    <w:lsdException w:name="Grid Table 1 Light Accent 4" w:uiPriority="46"/>
-    <w:lsdException w:name="Grid Table 2 Accent 4" w:uiPriority="47"/>
-    <w:lsdException w:name="Grid Table 3 Accent 4" w:uiPriority="48"/>
-    <w:lsdException w:name="Grid Table 4 Accent 4" w:uiPriority="49"/>
-    <w:lsdException w:name="Grid Table 5 Dark Accent 4" w:uiPriority="50"/>
-    <w:lsdException w:name="Grid Table 6 Colorful Accent 4" w:uiPriority="51"/>
-    <w:lsdException w:name="Grid Table 7 Colorful Accent 4" w:uiPriority="52"/>
-    <w:lsdException w:name="Grid Table 1 Light Accent 5" w:uiPriority="46"/>
-    <w:lsdException w:name="Grid Table 2 Accent 5" w:uiPriority="47"/>
-    <w:lsdException w:name="Grid Table 3 Accent 5" w:uiPriority="48"/>
-    <w:lsdException w:name="Grid Table 4 Accent 5" w:uiPriority="49"/>
-    <w:lsdException w:name="Grid Table 5 Dark Accent 5" w:uiPriority="50"/>
-    <w:lsdException w:name="Grid Table 6 Colorful Accent 5" w:uiPriority="51"/>
-    <w:lsdException w:name="Grid Table 7 Colorful Accent 5" w:uiPriority="52"/>
-    <w:lsdException w:name="Grid Table 1 Light Accent 6" w:uiPriority="46"/>
-    <w:lsdException w:name="Grid Table 2 Accent 6" w:uiPriority="47"/>
-    <w:lsdException w:name="Grid Table 3 Accent 6" w:uiPriority="48"/>
-    <w:lsdException w:name="Grid Table 4 Accent 6" w:uiPriority="49"/>
-    <w:lsdException w:name="Grid Table 5 Dark Accent 6" w:uiPriority="50"/>
-    <w:lsdException w:name="Grid Table 6 Colorful Accent 6" w:uiPriority="51"/>
-    <w:lsdException w:name="Grid Table 7 Colorful Accent 6" w:uiPriority="52"/>
-    <w:lsdException w:name="List Table 1 Light" w:uiPriority="46"/>
-    <w:lsdException w:name="List Table 2" w:uiPriority="47"/>
-    <w:lsdException w:name="List Table 3" w:uiPriority="48"/>
-    <w:lsdException w:name="List Table 4" w:uiPriority="49"/>
-    <w:lsdException w:name="List Table 5 Dark" w:uiPriority="50"/>
-    <w:lsdException w:name="List Table 6 Colorful" w:uiPriority="51"/>
-    <w:lsdException w:name="List Table 7 Colorful" w:uiPriority="52"/>
-    <w:lsdException w:name="List Table 1 Light Accent 1" w:uiPriority="46"/>
-    <w:lsdException w:name="List Table 2 Accent 1" w:uiPriority="47"/>
-    <w:lsdException w:name="List Table 3 Accent 1" w:uiPriority="48"/>
-    <w:lsdException w:name="List Table 4 Accent 1" w:uiPriority="49"/>
-    <w:lsdException w:name="List Table 5 Dark Accent 1" w:uiPriority="50"/>
-    <w:lsdException w:name="List Table 6 Colorful Accent 1" w:uiPriority="51"/>
-    <w:lsdException w:name="List Table 7 Colorful Accent 1" w:uiPriority="52"/>
-    <w:lsdException w:name="List Table 1 Light Accent 2" w:uiPriority="46"/>
-    <w:lsdException w:name="List Table 2 Accent 2" w:uiPriority="47"/>
-    <w:lsdException w:name="List Table 3 Accent 2" w:uiPriority="48"/>
-    <w:lsdException w:name="List Table 4 Accent 2" w:uiPriority="49"/>
-    <w:lsdException w:name="List Table 5 Dark Accent 2" w:uiPriority="50"/>
-    <w:lsdException w:name="List Table 6 Colorful Accent 2" w:uiPriority="51"/>
-    <w:lsdException w:name="List Table 7 Colorful Accent 2" w:uiPriority="52"/>
-    <w:lsdException w:name="List Table 1 Light Accent 3" w:uiPriority="46"/>
-    <w:lsdException w:name="List Table 2 Accent 3" w:uiPriority="47"/>
-    <w:lsdException w:name="List Table 3 Accent 3" w:uiPriority="48"/>
-    <w:lsdException w:name="List Table 4 Accent 3" w:uiPriority="49"/>
-    <w:lsdException w:name="List Table 5 Dark Accent 3" w:uiPriority="50"/>
-    <w:lsdException w:name="List Table 6 Colorful Accent 3" w:uiPriority="51"/>
-    <w:lsdException w:name="List Table 7 Colorful Accent 3" w:uiPriority="52"/>
-    <w:lsdException w:name="List Table 1 Light Accent 4" w:uiPriority="46"/>
-    <w:lsdException w:name="List Table 2 Accent 4" w:uiPriority="47"/>
-    <w:lsdException w:name="List Table 3 Accent 4" w:uiPriority="48"/>
-    <w:lsdException w:name="List Table 4 Accent 4" w:uiPriority="49"/>
-    <w:lsdException w:name="List Table 5 Dark Accent 4" w:uiPriority="50"/>
-    <w:lsdException w:name="List Table 6 Colorful Accent 4" w:uiPriority="51"/>
-    <w:lsdException w:name="List Table 7 Colorful Accent 4" w:uiPriority="52"/>
-    <w:lsdException w:name="List Table 1 Light Accent 5" w:uiPriority="46"/>
-    <w:lsdException w:name="List Table 2 Accent 5" w:uiPriority="47"/>
-    <w:lsdException w:name="List Table 3 Accent 5" w:uiPriority="48"/>
-    <w:lsdException w:name="List Table 4 Accent 5" w:uiPriority="49"/>
-    <w:lsdException w:name="List Table 5 Dark Accent 5" w:uiPriority="50"/>
-    <w:lsdException w:name="List Table 6 Colorful Accent 5" w:uiPriority="51"/>
-    <w:lsdException w:name="List Table 7 Colorful Accent 5" w:uiPriority="52"/>
-    <w:lsdException w:name="List Table 1 Light Accent 6" w:uiPriority="46"/>
-    <w:lsdException w:name="List Table 2 Accent 6" w:uiPriority="47"/>
-    <w:lsdException w:name="List Table 3 Accent 6" w:uiPriority="48"/>
-    <w:lsdException w:name="List Table 4 Accent 6" w:uiPriority="49"/>
-    <w:lsdException w:name="List Table 5 Dark Accent 6" w:uiPriority="50"/>
-    <w:lsdException w:name="List Table 6 Colorful Accent 6" w:uiPriority="51"/>
-    <w:lsdException w:name="List Table 7 Colorful Accent 6" w:uiPriority="52"/>
-  </w:latentStyles>
-  <w:style w:type="paragraph" w:default="1" w:styleId="Normal">
-    <w:name w:val="Normal"/>
-    <w:qFormat/>
-  </w:style>
-  <w:style w:type="character" w:default="1" w:styleId="DefaultParagraphFont">
-    <w:name w:val="Default Paragraph Font"/>
-    <w:uiPriority w:val="1"/>
-    <w:semiHidden/>
-    <w:unhideWhenUsed/>
-  </w:style>
-  <w:style w:type="table" w:default="1" w:styleId="TableNormal">
-    <w:name w:val="Normal Table"/>
-    <w:uiPriority w:val="99"/>
-    <w:semiHidden/>
-    <w:unhideWhenUsed/>
-    <w:tblPr>
-      <w:tblInd w:w="0" w:type="dxa"/>
-      <w:tblCellMar>
-        <w:top w:w="0" w:type="dxa"/>
-        <w:left w:w="108" w:type="dxa"/>
-        <w:bottom w:w="0" w:type="dxa"/>
-        <w:right w:w="108" w:type="dxa"/>
-      </w:tblCellMar>
-    </w:tblPr>
-  </w:style>
-  <w:style w:type="numbering" w:default="1" w:styleId="NoList">
-    <w:name w:val="No List"/>
-    <w:uiPriority w:val="99"/>
-    <w:semiHidden/>
-    <w:unhideWhenUsed/>
-  </w:style>
-  <w:style w:type="character" w:styleId="PlaceholderText">
-    <w:name w:val="Placeholder Text"/>
-    <w:basedOn w:val="DefaultParagraphFont"/>
-    <w:uiPriority w:val="99"/>
-    <w:semiHidden/>
-    <w:rsid w:val="00D314B6"/>
-    <w:rPr>
-      <w:color w:val="808080"/>
-    </w:rPr>
-  </w:style>
-</w:styles>
-</file>
-
-<file path=word/glossary/webSettings.xml><?xml version="1.0" encoding="utf-8"?>
-<w:webSettings xmlns:mc="http://schemas.openxmlformats.org/markup-compatibility/2006" xmlns:r="http://schemas.openxmlformats.org/officeDocument/2006/relationships" xmlns:w="http://schemas.openxmlformats.org/wordprocessingml/2006/main" xmlns:w14="http://schemas.microsoft.com/office/word/2010/wordml" xmlns:w15="http://schemas.microsoft.com/office/word/2012/wordml" mc:Ignorable="w14 w15">
-  <w:optimizeForBrowser/>
-  <w:allowPNG/>
-</w:webSettings>
-</file>
-
 <file path=word/theme/theme1.xml><?xml version="1.0" encoding="utf-8"?>
 <a:theme xmlns:a="http://schemas.openxmlformats.org/drawingml/2006/main" name="Office Theme">
   <a:themeElements>
@@ -10524,7 +10592,7 @@
 </file>
 
 <file path=customXml/itemProps1.xml><?xml version="1.0" encoding="utf-8"?>
-<ds:datastoreItem xmlns:ds="http://schemas.openxmlformats.org/officeDocument/2006/customXml" ds:itemID="{E2FFAE95-9E12-4179-B765-C8DDD469F02C}">
+<ds:datastoreItem xmlns:ds="http://schemas.openxmlformats.org/officeDocument/2006/customXml" ds:itemID="{F98117D3-6573-43AF-B53A-1166EE529183}">
   <ds:schemaRefs>
     <ds:schemaRef ds:uri="http://schemas.openxmlformats.org/officeDocument/2006/bibliography"/>
   </ds:schemaRefs>

</xml_diff>

<commit_message>
- Chỉnh sửa báo cáo theo ý kiến họp tối 12/02. - Bổ sung các ý kiến và phân công.
</commit_message>
<xml_diff>
--- a/Báo cáo.docx
+++ b/Báo cáo.docx
@@ -261,8 +261,6 @@
         </w:rPr>
         <w:t>LOCAL</w:t>
       </w:r>
-      <w:bookmarkStart w:id="0" w:name="_GoBack"/>
-      <w:bookmarkEnd w:id="0"/>
       <w:r>
         <w:rPr>
           <w:rFonts w:ascii="Times New Roman" w:hAnsi="Times New Roman" w:cs="Times New Roman"/>
@@ -2900,8 +2898,8 @@
           <w:szCs w:val="36"/>
         </w:rPr>
       </w:pPr>
+      <w:bookmarkStart w:id="0" w:name="_Toc379962651"/>
       <w:bookmarkStart w:id="1" w:name="_Toc334125726"/>
-      <w:bookmarkStart w:id="2" w:name="_Toc379962651"/>
       <w:r>
         <w:rPr>
           <w:rFonts w:ascii="Times New Roman" w:hAnsi="Times New Roman" w:cs="Times New Roman"/>
@@ -2919,7 +2917,7 @@
         </w:rPr>
         <w:t>nhóm</w:t>
       </w:r>
-      <w:bookmarkEnd w:id="2"/>
+      <w:bookmarkEnd w:id="0"/>
     </w:p>
     <w:tbl>
       <w:tblPr>
@@ -3578,7 +3576,17 @@
                 <w:sz w:val="26"/>
                 <w:szCs w:val="26"/>
               </w:rPr>
-              <w:t>bilinear interpolation</w:t>
+              <w:t>B</w:t>
+            </w:r>
+            <w:bookmarkStart w:id="2" w:name="_GoBack"/>
+            <w:bookmarkEnd w:id="2"/>
+            <w:r>
+              <w:rPr>
+                <w:rFonts w:ascii="Times New Roman" w:hAnsi="Times New Roman" w:cs="Times New Roman"/>
+                <w:sz w:val="26"/>
+                <w:szCs w:val="26"/>
+              </w:rPr>
+              <w:t>ilinear interpolation</w:t>
             </w:r>
           </w:p>
         </w:tc>
@@ -3624,7 +3632,7 @@
                 <w:sz w:val="26"/>
                 <w:szCs w:val="26"/>
               </w:rPr>
-              <w:t>Feature</w:t>
+              <w:t>Pixel</w:t>
             </w:r>
           </w:p>
         </w:tc>
@@ -3646,7 +3654,7 @@
                 <w:sz w:val="26"/>
                 <w:szCs w:val="26"/>
               </w:rPr>
-              <w:t>Đặc trưng</w:t>
+              <w:t>Điểm ảnh</w:t>
             </w:r>
           </w:p>
         </w:tc>
@@ -3670,7 +3678,7 @@
                 <w:sz w:val="26"/>
                 <w:szCs w:val="26"/>
               </w:rPr>
-              <w:t>Gabor filtering</w:t>
+              <w:t>Feature</w:t>
             </w:r>
           </w:p>
         </w:tc>
@@ -3686,6 +3694,14 @@
                 <w:szCs w:val="26"/>
               </w:rPr>
             </w:pPr>
+            <w:r>
+              <w:rPr>
+                <w:rFonts w:ascii="Times New Roman" w:hAnsi="Times New Roman" w:cs="Times New Roman"/>
+                <w:sz w:val="26"/>
+                <w:szCs w:val="26"/>
+              </w:rPr>
+              <w:t>Đặc trưng</w:t>
+            </w:r>
           </w:p>
         </w:tc>
       </w:tr>
@@ -3754,7 +3770,7 @@
                 <w:sz w:val="26"/>
                 <w:szCs w:val="26"/>
               </w:rPr>
-              <w:t>LBP code</w:t>
+              <w:t>Image patch</w:t>
             </w:r>
           </w:p>
         </w:tc>
@@ -3776,7 +3792,7 @@
                 <w:sz w:val="26"/>
                 <w:szCs w:val="26"/>
               </w:rPr>
-              <w:t>Luật LBP</w:t>
+              <w:t>Miếng ảnh</w:t>
             </w:r>
           </w:p>
         </w:tc>
@@ -3800,7 +3816,7 @@
                 <w:sz w:val="26"/>
                 <w:szCs w:val="26"/>
               </w:rPr>
-              <w:t>Multi-scale</w:t>
+              <w:t>LBP code</w:t>
             </w:r>
           </w:p>
         </w:tc>
@@ -3822,7 +3838,7 @@
                 <w:sz w:val="26"/>
                 <w:szCs w:val="26"/>
               </w:rPr>
-              <w:t>Đa mức</w:t>
+              <w:t>Luật LBP</w:t>
             </w:r>
           </w:p>
         </w:tc>
@@ -3846,7 +3862,7 @@
                 <w:sz w:val="26"/>
                 <w:szCs w:val="26"/>
               </w:rPr>
-              <w:t>Điểm ảnh</w:t>
+              <w:t>Multi-scale</w:t>
             </w:r>
           </w:p>
         </w:tc>
@@ -3868,7 +3884,7 @@
                 <w:sz w:val="26"/>
                 <w:szCs w:val="26"/>
               </w:rPr>
-              <w:t>Điểm ảnh</w:t>
+              <w:t>Đa mức</w:t>
             </w:r>
           </w:p>
         </w:tc>
@@ -3914,15 +3930,39 @@
                 <w:sz w:val="26"/>
                 <w:szCs w:val="26"/>
               </w:rPr>
-              <w:t>Bề mặt</w:t>
-            </w:r>
-            <w:r>
-              <w:rPr>
-                <w:rFonts w:ascii="Times New Roman" w:hAnsi="Times New Roman" w:cs="Times New Roman"/>
-                <w:sz w:val="26"/>
-                <w:szCs w:val="26"/>
-              </w:rPr>
-              <w:t>, kết cấu, vân ảnh</w:t>
+              <w:t>K</w:t>
+            </w:r>
+            <w:r>
+              <w:rPr>
+                <w:rFonts w:ascii="Times New Roman" w:hAnsi="Times New Roman" w:cs="Times New Roman"/>
+                <w:sz w:val="26"/>
+                <w:szCs w:val="26"/>
+              </w:rPr>
+              <w:t>ết cấu</w:t>
+            </w:r>
+            <w:r>
+              <w:rPr>
+                <w:rFonts w:ascii="Times New Roman" w:hAnsi="Times New Roman" w:cs="Times New Roman"/>
+                <w:sz w:val="26"/>
+                <w:szCs w:val="26"/>
+              </w:rPr>
+              <w:t xml:space="preserve"> </w:t>
+            </w:r>
+            <w:r>
+              <w:rPr>
+                <w:rFonts w:ascii="Times New Roman" w:hAnsi="Times New Roman" w:cs="Times New Roman"/>
+                <w:sz w:val="26"/>
+                <w:szCs w:val="26"/>
+              </w:rPr>
+              <w:t>b</w:t>
+            </w:r>
+            <w:r>
+              <w:rPr>
+                <w:rFonts w:ascii="Times New Roman" w:hAnsi="Times New Roman" w:cs="Times New Roman"/>
+                <w:sz w:val="26"/>
+                <w:szCs w:val="26"/>
+              </w:rPr>
+              <w:t>ề mặt</w:t>
             </w:r>
           </w:p>
         </w:tc>
@@ -3946,61 +3986,7 @@
                 <w:sz w:val="26"/>
                 <w:szCs w:val="26"/>
               </w:rPr>
-              <w:t>T</w:t>
-            </w:r>
-            <w:r>
-              <w:rPr>
-                <w:rFonts w:ascii="Times New Roman" w:hAnsi="Times New Roman" w:cs="Times New Roman"/>
-                <w:sz w:val="26"/>
-                <w:szCs w:val="26"/>
-              </w:rPr>
-              <w:t>hreshold</w:t>
-            </w:r>
-          </w:p>
-        </w:tc>
-        <w:tc>
-          <w:tcPr>
-            <w:tcW w:w="4968" w:type="dxa"/>
-          </w:tcPr>
-          <w:p>
-            <w:pPr>
-              <w:rPr>
-                <w:rFonts w:ascii="Times New Roman" w:hAnsi="Times New Roman" w:cs="Times New Roman"/>
-                <w:sz w:val="26"/>
-                <w:szCs w:val="26"/>
-              </w:rPr>
-            </w:pPr>
-          </w:p>
-        </w:tc>
-      </w:tr>
-      <w:tr>
-        <w:tc>
-          <w:tcPr>
-            <w:tcW w:w="4968" w:type="dxa"/>
-          </w:tcPr>
-          <w:p>
-            <w:pPr>
-              <w:rPr>
-                <w:rFonts w:ascii="Times New Roman" w:hAnsi="Times New Roman" w:cs="Times New Roman"/>
-                <w:sz w:val="26"/>
-                <w:szCs w:val="26"/>
-              </w:rPr>
-            </w:pPr>
-            <w:r>
-              <w:rPr>
-                <w:rFonts w:ascii="Times New Roman" w:hAnsi="Times New Roman" w:cs="Times New Roman"/>
-                <w:sz w:val="26"/>
-                <w:szCs w:val="26"/>
-              </w:rPr>
-              <w:t>W</w:t>
-            </w:r>
-            <w:r>
-              <w:rPr>
-                <w:rFonts w:ascii="Times New Roman" w:hAnsi="Times New Roman" w:cs="Times New Roman"/>
-                <w:sz w:val="26"/>
-                <w:szCs w:val="26"/>
-              </w:rPr>
-              <w:t>avelets</w:t>
+              <w:t>Threshold</w:t>
             </w:r>
           </w:p>
         </w:tc>
@@ -5733,10 +5719,8 @@
         <w:spacing w:after="0" w:line="360" w:lineRule="auto"/>
         <w:rPr>
           <w:rFonts w:ascii="Times New Roman" w:hAnsi="Times New Roman" w:cs="Times New Roman"/>
-          <w:noProof/>
-          <w:sz w:val="26"/>
-          <w:szCs w:val="26"/>
-          <w:lang w:eastAsia="ja-JP"/>
+          <w:sz w:val="26"/>
+          <w:szCs w:val="26"/>
         </w:rPr>
       </w:pPr>
       <w:r>
@@ -5764,14 +5748,7 @@
     <w:p>
       <w:pPr>
         <w:spacing w:after="0" w:line="360" w:lineRule="auto"/>
-        <w:jc w:val="center"/>
-        <w:rPr>
-          <w:rFonts w:ascii="Times New Roman" w:hAnsi="Times New Roman" w:cs="Times New Roman"/>
-          <w:sz w:val="26"/>
-          <w:szCs w:val="26"/>
-        </w:rPr>
-      </w:pPr>
-      <w:r>
+        <w:ind w:firstLine="720"/>
         <w:rPr>
           <w:rFonts w:ascii="Times New Roman" w:hAnsi="Times New Roman" w:cs="Times New Roman"/>
           <w:noProof/>
@@ -5779,106 +5756,68 @@
           <w:szCs w:val="26"/>
           <w:lang w:eastAsia="ja-JP"/>
         </w:rPr>
-        <w:drawing>
-          <wp:inline distT="0" distB="0" distL="0" distR="0" wp14:anchorId="37578BEA" wp14:editId="349F61E8">
-            <wp:extent cx="5925185" cy="1697355"/>
-            <wp:effectExtent l="0" t="0" r="0" b="0"/>
-            <wp:docPr id="2" name="Picture 2"/>
-            <wp:cNvGraphicFramePr>
-              <a:graphicFrameLocks xmlns:a="http://schemas.openxmlformats.org/drawingml/2006/main" noChangeAspect="1"/>
-            </wp:cNvGraphicFramePr>
-            <a:graphic xmlns:a="http://schemas.openxmlformats.org/drawingml/2006/main">
-              <a:graphicData uri="http://schemas.openxmlformats.org/drawingml/2006/picture">
-                <pic:pic xmlns:pic="http://schemas.openxmlformats.org/drawingml/2006/picture">
-                  <pic:nvPicPr>
-                    <pic:cNvPr id="0" name="Picture 2"/>
-                    <pic:cNvPicPr>
-                      <a:picLocks noChangeAspect="1" noChangeArrowheads="1"/>
-                    </pic:cNvPicPr>
-                  </pic:nvPicPr>
-                  <pic:blipFill>
-                    <a:blip r:embed="rId12">
-                      <a:extLst>
-                        <a:ext uri="{28A0092B-C50C-407E-A947-70E740481C1C}">
-                          <a14:useLocalDpi xmlns:a14="http://schemas.microsoft.com/office/drawing/2010/main" val="0"/>
-                        </a:ext>
-                      </a:extLst>
-                    </a:blip>
-                    <a:srcRect/>
-                    <a:stretch>
-                      <a:fillRect/>
-                    </a:stretch>
-                  </pic:blipFill>
-                  <pic:spPr bwMode="auto">
-                    <a:xfrm>
-                      <a:off x="0" y="0"/>
-                      <a:ext cx="5925185" cy="1697355"/>
-                    </a:xfrm>
-                    <a:prstGeom prst="rect">
-                      <a:avLst/>
-                    </a:prstGeom>
-                    <a:noFill/>
-                    <a:ln>
-                      <a:noFill/>
-                    </a:ln>
-                  </pic:spPr>
-                </pic:pic>
-              </a:graphicData>
-            </a:graphic>
-          </wp:inline>
-        </w:drawing>
+      </w:pPr>
+      <w:r>
+        <w:rPr>
+          <w:rFonts w:ascii="Times New Roman" w:hAnsi="Times New Roman" w:cs="Times New Roman"/>
+          <w:noProof/>
+          <w:sz w:val="26"/>
+          <w:szCs w:val="26"/>
+          <w:lang w:eastAsia="ja-JP"/>
+        </w:rPr>
+        <w:t xml:space="preserve">LBP có liên quan đến nhiều toán tử phân tích </w:t>
+      </w:r>
+      <w:r>
+        <w:rPr>
+          <w:rFonts w:ascii="Times New Roman" w:hAnsi="Times New Roman" w:cs="Times New Roman"/>
+          <w:noProof/>
+          <w:sz w:val="26"/>
+          <w:szCs w:val="26"/>
+          <w:lang w:eastAsia="ja-JP"/>
+        </w:rPr>
+        <w:t>kết cấu bề mặt</w:t>
+      </w:r>
+      <w:r>
+        <w:rPr>
+          <w:rFonts w:ascii="Times New Roman" w:hAnsi="Times New Roman" w:cs="Times New Roman"/>
+          <w:noProof/>
+          <w:sz w:val="26"/>
+          <w:szCs w:val="26"/>
+          <w:lang w:eastAsia="ja-JP"/>
+        </w:rPr>
+        <w:t xml:space="preserve"> nổi tiếng khác như hình bên dưới. Dấu mũi tên đại diện cho mối quan hệ giữa các phương pháp khác nhau, chữ bên dưới là điểm khác nhau tổng quát giữa chúng.</w:t>
+      </w:r>
+      <w:r>
+        <w:rPr>
+          <w:rFonts w:ascii="Times New Roman" w:hAnsi="Times New Roman" w:cs="Times New Roman"/>
+          <w:noProof/>
+          <w:sz w:val="26"/>
+          <w:szCs w:val="26"/>
+          <w:lang w:eastAsia="ja-JP"/>
+        </w:rPr>
+        <w:t xml:space="preserve"> LBP có thể được xem như sự kết hợp giữa các toán tử lọc dẫn xuất cục bộ</w:t>
+      </w:r>
+      <w:r>
+        <w:rPr>
+          <w:rFonts w:ascii="Times New Roman" w:hAnsi="Times New Roman" w:cs="Times New Roman"/>
+          <w:noProof/>
+          <w:sz w:val="26"/>
+          <w:szCs w:val="26"/>
+          <w:lang w:eastAsia="ja-JP"/>
+        </w:rPr>
+        <w:t xml:space="preserve"> với đầu ra được lượng tử hóa bằng ngưỡng cho trước.</w:t>
       </w:r>
     </w:p>
     <w:p>
       <w:pPr>
         <w:spacing w:after="0" w:line="360" w:lineRule="auto"/>
-        <w:jc w:val="center"/>
-        <w:rPr>
-          <w:rFonts w:ascii="Times New Roman" w:hAnsi="Times New Roman" w:cs="Times New Roman"/>
-          <w:sz w:val="26"/>
-          <w:szCs w:val="26"/>
-        </w:rPr>
-      </w:pPr>
-      <w:r>
-        <w:rPr>
-          <w:rFonts w:ascii="Times New Roman" w:hAnsi="Times New Roman" w:cs="Times New Roman"/>
-          <w:b/>
-          <w:sz w:val="26"/>
-          <w:szCs w:val="26"/>
-        </w:rPr>
-        <w:t>Hình 2.</w:t>
-      </w:r>
-      <w:r>
-        <w:rPr>
-          <w:rFonts w:ascii="Times New Roman" w:hAnsi="Times New Roman" w:cs="Times New Roman"/>
-          <w:b/>
-          <w:sz w:val="26"/>
-          <w:szCs w:val="26"/>
-        </w:rPr>
-        <w:t>1</w:t>
-      </w:r>
-      <w:r>
-        <w:rPr>
-          <w:rFonts w:ascii="Times New Roman" w:hAnsi="Times New Roman" w:cs="Times New Roman"/>
-          <w:b/>
-          <w:sz w:val="26"/>
-          <w:szCs w:val="26"/>
-        </w:rPr>
-        <w:t>:</w:t>
-      </w:r>
-      <w:r>
-        <w:rPr>
-          <w:rFonts w:ascii="Times New Roman" w:hAnsi="Times New Roman" w:cs="Times New Roman"/>
-          <w:sz w:val="26"/>
-          <w:szCs w:val="26"/>
-        </w:rPr>
-        <w:t xml:space="preserve"> Toán tử LBP cơ bản</w:t>
-      </w:r>
-    </w:p>
-    <w:p>
-      <w:pPr>
-        <w:spacing w:after="0" w:line="360" w:lineRule="auto"/>
-        <w:ind w:firstLine="720"/>
+        <w:rPr>
+          <w:rFonts w:ascii="Times New Roman" w:hAnsi="Times New Roman" w:cs="Times New Roman"/>
+          <w:sz w:val="26"/>
+          <w:szCs w:val="26"/>
+        </w:rPr>
+      </w:pPr>
+      <w:r>
         <w:rPr>
           <w:rFonts w:ascii="Times New Roman" w:hAnsi="Times New Roman" w:cs="Times New Roman"/>
           <w:noProof/>
@@ -5886,56 +5825,7 @@
           <w:szCs w:val="26"/>
           <w:lang w:eastAsia="ja-JP"/>
         </w:rPr>
-      </w:pPr>
-      <w:r>
-        <w:rPr>
-          <w:rFonts w:ascii="Times New Roman" w:hAnsi="Times New Roman" w:cs="Times New Roman"/>
-          <w:noProof/>
-          <w:sz w:val="26"/>
-          <w:szCs w:val="26"/>
-          <w:lang w:eastAsia="ja-JP"/>
-        </w:rPr>
         <w:lastRenderedPageBreak/>
-        <w:t>LBP có liên quan đến nhiều toán tử phân tích bề mặt nổi tiếng khác như hình bên dưới. Dấu mũi tên đại diện cho mối quan hệ giữa các phương pháp khác nhau, chữ bên dưới là điểm khác nhau tổng quát giữa chúng.</w:t>
-      </w:r>
-      <w:r>
-        <w:rPr>
-          <w:rFonts w:ascii="Times New Roman" w:hAnsi="Times New Roman" w:cs="Times New Roman"/>
-          <w:noProof/>
-          <w:sz w:val="26"/>
-          <w:szCs w:val="26"/>
-          <w:lang w:eastAsia="ja-JP"/>
-        </w:rPr>
-        <w:t xml:space="preserve"> LBP có thể được xem như sự kết hợp giữa các toán tử lọc dẫn xuất cục bộ</w:t>
-      </w:r>
-      <w:r>
-        <w:rPr>
-          <w:rFonts w:ascii="Times New Roman" w:hAnsi="Times New Roman" w:cs="Times New Roman"/>
-          <w:noProof/>
-          <w:sz w:val="26"/>
-          <w:szCs w:val="26"/>
-          <w:lang w:eastAsia="ja-JP"/>
-        </w:rPr>
-        <w:t xml:space="preserve"> với đầu ra được lượng tử hóa bằng ngưỡng cho trước.</w:t>
-      </w:r>
-    </w:p>
-    <w:p>
-      <w:pPr>
-        <w:spacing w:after="0" w:line="360" w:lineRule="auto"/>
-        <w:rPr>
-          <w:rFonts w:ascii="Times New Roman" w:hAnsi="Times New Roman" w:cs="Times New Roman"/>
-          <w:sz w:val="26"/>
-          <w:szCs w:val="26"/>
-        </w:rPr>
-      </w:pPr>
-      <w:r>
-        <w:rPr>
-          <w:rFonts w:ascii="Times New Roman" w:hAnsi="Times New Roman" w:cs="Times New Roman"/>
-          <w:noProof/>
-          <w:sz w:val="26"/>
-          <w:szCs w:val="26"/>
-          <w:lang w:eastAsia="ja-JP"/>
-        </w:rPr>
         <w:drawing>
           <wp:inline distT="0" distB="0" distL="0" distR="0" wp14:anchorId="617BC936" wp14:editId="64E304D7">
             <wp:extent cx="6166485" cy="3042920"/>
@@ -5954,7 +5844,7 @@
                     </pic:cNvPicPr>
                   </pic:nvPicPr>
                   <pic:blipFill>
-                    <a:blip r:embed="rId13">
+                    <a:blip r:embed="rId12">
                       <a:extLst>
                         <a:ext uri="{28A0092B-C50C-407E-A947-70E740481C1C}">
                           <a14:useLocalDpi xmlns:a14="http://schemas.microsoft.com/office/drawing/2010/main" val="0"/>
@@ -6012,7 +5902,7 @@
           <w:sz w:val="26"/>
           <w:szCs w:val="26"/>
         </w:rPr>
-        <w:t>2</w:t>
+        <w:t>1</w:t>
       </w:r>
       <w:r>
         <w:rPr>
@@ -6029,7 +5919,23 @@
           <w:sz w:val="26"/>
           <w:szCs w:val="26"/>
         </w:rPr>
-        <w:t xml:space="preserve"> Mối quan hệ của LBP với phương pháp bề mặt trước đó</w:t>
+        <w:t xml:space="preserve"> Mối quan hệ của LBP với phương pháp </w:t>
+      </w:r>
+      <w:r>
+        <w:rPr>
+          <w:rFonts w:ascii="Times New Roman" w:hAnsi="Times New Roman" w:cs="Times New Roman"/>
+          <w:sz w:val="26"/>
+          <w:szCs w:val="26"/>
+        </w:rPr>
+        <w:t>kết cấu bề mặt</w:t>
+      </w:r>
+      <w:r>
+        <w:rPr>
+          <w:rFonts w:ascii="Times New Roman" w:hAnsi="Times New Roman" w:cs="Times New Roman"/>
+          <w:sz w:val="26"/>
+          <w:szCs w:val="26"/>
+        </w:rPr>
+        <w:t xml:space="preserve"> trước đó</w:t>
       </w:r>
     </w:p>
     <w:p>
@@ -6085,15 +5991,39 @@
           <w:sz w:val="26"/>
           <w:szCs w:val="26"/>
         </w:rPr>
-        <w:t xml:space="preserve">Toán tử LBP dùng phân tích vân ảnh được xác định dựa trên độ đo sự bất biến giá trị độ xám (gray-scale) của </w:t>
-      </w:r>
-      <w:r>
-        <w:rPr>
-          <w:rFonts w:ascii="Times New Roman" w:hAnsi="Times New Roman" w:cs="Times New Roman"/>
-          <w:sz w:val="26"/>
-          <w:szCs w:val="26"/>
-        </w:rPr>
-        <w:t xml:space="preserve">bề mặt </w:t>
+        <w:t xml:space="preserve">Toán tử LBP dùng phân tích </w:t>
+      </w:r>
+      <w:r>
+        <w:rPr>
+          <w:rFonts w:ascii="Times New Roman" w:hAnsi="Times New Roman" w:cs="Times New Roman"/>
+          <w:sz w:val="26"/>
+          <w:szCs w:val="26"/>
+        </w:rPr>
+        <w:t>kết cấu bề mặt</w:t>
+      </w:r>
+      <w:r>
+        <w:rPr>
+          <w:rFonts w:ascii="Times New Roman" w:hAnsi="Times New Roman" w:cs="Times New Roman"/>
+          <w:sz w:val="26"/>
+          <w:szCs w:val="26"/>
+        </w:rPr>
+        <w:t xml:space="preserve"> được xác định dựa trên độ đo sự bất biến giá trị độ xám (gray-scale) của </w:t>
+      </w:r>
+      <w:r>
+        <w:rPr>
+          <w:rFonts w:ascii="Times New Roman" w:hAnsi="Times New Roman" w:cs="Times New Roman"/>
+          <w:sz w:val="26"/>
+          <w:szCs w:val="26"/>
+        </w:rPr>
+        <w:t>kết cấu bề mặt</w:t>
+      </w:r>
+      <w:r>
+        <w:rPr>
+          <w:rFonts w:ascii="Times New Roman" w:hAnsi="Times New Roman" w:cs="Times New Roman"/>
+          <w:sz w:val="26"/>
+          <w:szCs w:val="26"/>
+        </w:rPr>
+        <w:t xml:space="preserve"> </w:t>
       </w:r>
       <w:r>
         <w:rPr>
@@ -6125,7 +6055,15 @@
           <w:sz w:val="26"/>
           <w:szCs w:val="26"/>
         </w:rPr>
-        <w:t xml:space="preserve">bề mặt </w:t>
+        <w:t>kết cấu bề mặt</w:t>
+      </w:r>
+      <w:r>
+        <w:rPr>
+          <w:rFonts w:ascii="Times New Roman" w:hAnsi="Times New Roman" w:cs="Times New Roman"/>
+          <w:sz w:val="26"/>
+          <w:szCs w:val="26"/>
+        </w:rPr>
+        <w:t xml:space="preserve"> </w:t>
       </w:r>
       <w:r>
         <w:rPr>
@@ -6255,6 +6193,119 @@
     <w:p>
       <w:pPr>
         <w:spacing w:after="0" w:line="360" w:lineRule="auto"/>
+        <w:rPr>
+          <w:rFonts w:ascii="Times New Roman" w:hAnsi="Times New Roman" w:cs="Times New Roman"/>
+          <w:sz w:val="26"/>
+          <w:szCs w:val="26"/>
+        </w:rPr>
+      </w:pPr>
+      <w:r>
+        <w:rPr>
+          <w:rFonts w:ascii="Times New Roman" w:hAnsi="Times New Roman" w:cs="Times New Roman"/>
+          <w:noProof/>
+          <w:sz w:val="26"/>
+          <w:szCs w:val="26"/>
+          <w:lang w:eastAsia="ja-JP"/>
+        </w:rPr>
+        <w:drawing>
+          <wp:inline distT="0" distB="0" distL="0" distR="0" wp14:anchorId="161906BE" wp14:editId="6817D0F9">
+            <wp:extent cx="6172200" cy="1671320"/>
+            <wp:effectExtent l="0" t="0" r="0" b="5080"/>
+            <wp:docPr id="1" name="Picture 1"/>
+            <wp:cNvGraphicFramePr>
+              <a:graphicFrameLocks xmlns:a="http://schemas.openxmlformats.org/drawingml/2006/main" noChangeAspect="1"/>
+            </wp:cNvGraphicFramePr>
+            <a:graphic xmlns:a="http://schemas.openxmlformats.org/drawingml/2006/main">
+              <a:graphicData uri="http://schemas.openxmlformats.org/drawingml/2006/picture">
+                <pic:pic xmlns:pic="http://schemas.openxmlformats.org/drawingml/2006/picture">
+                  <pic:nvPicPr>
+                    <pic:cNvPr id="0" name="Picture 1"/>
+                    <pic:cNvPicPr>
+                      <a:picLocks noChangeAspect="1" noChangeArrowheads="1"/>
+                    </pic:cNvPicPr>
+                  </pic:nvPicPr>
+                  <pic:blipFill>
+                    <a:blip r:embed="rId13">
+                      <a:extLst>
+                        <a:ext uri="{28A0092B-C50C-407E-A947-70E740481C1C}">
+                          <a14:useLocalDpi xmlns:a14="http://schemas.microsoft.com/office/drawing/2010/main" val="0"/>
+                        </a:ext>
+                      </a:extLst>
+                    </a:blip>
+                    <a:srcRect/>
+                    <a:stretch>
+                      <a:fillRect/>
+                    </a:stretch>
+                  </pic:blipFill>
+                  <pic:spPr bwMode="auto">
+                    <a:xfrm>
+                      <a:off x="0" y="0"/>
+                      <a:ext cx="6172200" cy="1671320"/>
+                    </a:xfrm>
+                    <a:prstGeom prst="rect">
+                      <a:avLst/>
+                    </a:prstGeom>
+                    <a:noFill/>
+                    <a:ln>
+                      <a:noFill/>
+                    </a:ln>
+                  </pic:spPr>
+                </pic:pic>
+              </a:graphicData>
+            </a:graphic>
+          </wp:inline>
+        </w:drawing>
+      </w:r>
+    </w:p>
+    <w:p>
+      <w:pPr>
+        <w:spacing w:after="0" w:line="360" w:lineRule="auto"/>
+        <w:jc w:val="center"/>
+        <w:rPr>
+          <w:rFonts w:ascii="Times New Roman" w:hAnsi="Times New Roman" w:cs="Times New Roman"/>
+          <w:sz w:val="26"/>
+          <w:szCs w:val="26"/>
+        </w:rPr>
+      </w:pPr>
+      <w:r>
+        <w:rPr>
+          <w:rFonts w:ascii="Times New Roman" w:hAnsi="Times New Roman" w:cs="Times New Roman"/>
+          <w:b/>
+          <w:sz w:val="26"/>
+          <w:szCs w:val="26"/>
+        </w:rPr>
+        <w:t>Hình 2.</w:t>
+      </w:r>
+      <w:r>
+        <w:rPr>
+          <w:rFonts w:ascii="Times New Roman" w:hAnsi="Times New Roman" w:cs="Times New Roman"/>
+          <w:b/>
+          <w:sz w:val="26"/>
+          <w:szCs w:val="26"/>
+        </w:rPr>
+        <w:t>2</w:t>
+      </w:r>
+      <w:r>
+        <w:rPr>
+          <w:rFonts w:ascii="Times New Roman" w:hAnsi="Times New Roman" w:cs="Times New Roman"/>
+          <w:b/>
+          <w:sz w:val="26"/>
+          <w:szCs w:val="26"/>
+        </w:rPr>
+        <w:t>:</w:t>
+      </w:r>
+      <w:r>
+        <w:rPr>
+          <w:rFonts w:ascii="Times New Roman" w:hAnsi="Times New Roman" w:cs="Times New Roman"/>
+          <w:sz w:val="26"/>
+          <w:szCs w:val="26"/>
+        </w:rPr>
+        <w:t xml:space="preserve"> Toán tử LBP cơ bản</w:t>
+      </w:r>
+    </w:p>
+    <w:p>
+      <w:pPr>
+        <w:spacing w:after="0" w:line="360" w:lineRule="auto"/>
         <w:ind w:firstLine="576"/>
         <w:rPr>
           <w:rFonts w:ascii="Times New Roman" w:hAnsi="Times New Roman" w:cs="Times New Roman"/>
@@ -6268,6 +6319,7 @@
           <w:sz w:val="26"/>
           <w:szCs w:val="26"/>
         </w:rPr>
+        <w:lastRenderedPageBreak/>
         <w:t>Hình 2.2</w:t>
       </w:r>
       <w:r>
@@ -6276,16 +6328,7 @@
           <w:sz w:val="26"/>
           <w:szCs w:val="26"/>
         </w:rPr>
-        <w:t xml:space="preserve"> minh họa dạng toán tử LBP cơ bản. Các toán tử LBP đã được mở rộng để sử dụng các vùng lân cận có kích thước khác nhau. Việc sử dụng các vùng lân cận hình tròn và phép nội suy song tuyến tính tại các tọa độ không nguyên cho phép ta sử dụng bất kì bán kính và số lượng các điểm lấy mẫu. (Hình 2.3 biểu diễn các vùng lân cận hình tròn khác </w:t>
-      </w:r>
-      <w:r>
-        <w:rPr>
-          <w:rFonts w:ascii="Times New Roman" w:hAnsi="Times New Roman" w:cs="Times New Roman"/>
-          <w:sz w:val="26"/>
-          <w:szCs w:val="26"/>
-        </w:rPr>
-        <w:lastRenderedPageBreak/>
-        <w:t xml:space="preserve">nhau). Ở đây ta có ký hiệu (P, R) được sử dụng cho các nhóm </w:t>
+        <w:t xml:space="preserve"> minh họa dạng toán tử LBP cơ bản. Các toán tử LBP đã được mở rộng để sử dụng các vùng lân cận có kích thước khác nhau. Việc sử dụng các vùng lân cận hình tròn và phép nội suy song tuyến tính tại các tọa độ không nguyên cho phép ta sử dụng bất kì bán kính và số lượng các điểm lấy mẫu. (Hình 2.3 biểu diễn các vùng lân cận hình tròn khác nhau). Ở đây ta có ký hiệu (P, R) được sử dụng cho các nhóm </w:t>
       </w:r>
       <w:r>
         <w:rPr>
@@ -6462,7 +6505,15 @@
           <w:sz w:val="26"/>
           <w:szCs w:val="26"/>
         </w:rPr>
-        <w:t xml:space="preserve">bề mặt </w:t>
+        <w:t>kết cấu bề mặt</w:t>
+      </w:r>
+      <w:r>
+        <w:rPr>
+          <w:rFonts w:ascii="Times New Roman" w:hAnsi="Times New Roman" w:cs="Times New Roman"/>
+          <w:sz w:val="26"/>
+          <w:szCs w:val="26"/>
+        </w:rPr>
+        <w:t xml:space="preserve"> </w:t>
       </w:r>
       <w:r>
         <w:rPr>
@@ -6532,15 +6583,32 @@
           <w:sz w:val="26"/>
           <w:szCs w:val="26"/>
         </w:rPr>
-        <w:t xml:space="preserve">bề mặt </w:t>
-      </w:r>
-      <w:r>
-        <w:rPr>
-          <w:rFonts w:ascii="Times New Roman" w:hAnsi="Times New Roman" w:cs="Times New Roman"/>
-          <w:sz w:val="26"/>
-          <w:szCs w:val="26"/>
-        </w:rPr>
-        <w:t>ảnh thì những mẫu đồng nhất tính toán cho gần 90% khi sử dụng vùng lân cận (8, 1), và gần 70% cho vùng lân cận (16, 2). Họ tìm thấy 90.6% trong số những mẫu trong vùng lân cận (8, 1) và 85.2% các mẫu ở vùng lân cận (8, 2) là đồng nhất trong trường hợp tiền xử lý hình ảnh khuôn mặ</w:t>
+        <w:t>kết cấu bề mặt</w:t>
+      </w:r>
+      <w:r>
+        <w:rPr>
+          <w:rFonts w:ascii="Times New Roman" w:hAnsi="Times New Roman" w:cs="Times New Roman"/>
+          <w:sz w:val="26"/>
+          <w:szCs w:val="26"/>
+        </w:rPr>
+        <w:t xml:space="preserve"> </w:t>
+      </w:r>
+      <w:r>
+        <w:rPr>
+          <w:rFonts w:ascii="Times New Roman" w:hAnsi="Times New Roman" w:cs="Times New Roman"/>
+          <w:sz w:val="26"/>
+          <w:szCs w:val="26"/>
+        </w:rPr>
+        <w:t xml:space="preserve">ảnh thì những mẫu đồng nhất tính toán cho gần 90% khi sử dụng vùng lân cận (8, 1), và gần 70% cho vùng lân cận (16, 2). Họ tìm thấy 90.6% trong số những mẫu trong vùng lân cận (8, 1) và 85.2% </w:t>
+      </w:r>
+      <w:r>
+        <w:rPr>
+          <w:rFonts w:ascii="Times New Roman" w:hAnsi="Times New Roman" w:cs="Times New Roman"/>
+          <w:sz w:val="26"/>
+          <w:szCs w:val="26"/>
+        </w:rPr>
+        <w:lastRenderedPageBreak/>
+        <w:t>các mẫu ở vùng lân cận (8, 2) là đồng nhất trong trường hợp tiền xử lý hình ảnh khuôn mặ</w:t>
       </w:r>
       <w:r>
         <w:rPr>
@@ -6626,23 +6694,7 @@
                 <w:sz w:val="26"/>
                 <w:szCs w:val="26"/>
               </w:rPr>
-              <m:t>P,</m:t>
-            </m:r>
-            <m:r>
-              <w:rPr>
-                <w:rFonts w:ascii="Cambria Math" w:hAnsi="Cambria Math" w:cs="Times New Roman"/>
-                <w:sz w:val="26"/>
-                <w:szCs w:val="26"/>
-              </w:rPr>
-              <m:t xml:space="preserve"> </m:t>
-            </m:r>
-            <m:r>
-              <w:rPr>
-                <w:rFonts w:ascii="Cambria Math" w:hAnsi="Cambria Math" w:cs="Times New Roman"/>
-                <w:sz w:val="26"/>
-                <w:szCs w:val="26"/>
-              </w:rPr>
-              <m:t>R</m:t>
+              <m:t>P, R</m:t>
             </m:r>
           </m:sub>
           <m:sup>
@@ -6663,16 +6715,7 @@
           <w:sz w:val="26"/>
           <w:szCs w:val="26"/>
         </w:rPr>
-        <w:t xml:space="preserve">. Với chuỗi LBP có chiều dài là P thì mẫu có tối đa hai sự chuyển đổi (mẫu đồng nhất) là P (P – 1). Có hai mẫu không có sự chuyển đổi nào là mẫu 0 hoặc 1. Việc sử dụng mẫu LBP đồng nhất có hai lợi điểm. Thứ nhất </w:t>
-      </w:r>
-      <w:r>
-        <w:rPr>
-          <w:rFonts w:ascii="Times New Roman" w:eastAsiaTheme="minorEastAsia" w:hAnsi="Times New Roman" w:cs="Times New Roman"/>
-          <w:sz w:val="26"/>
-          <w:szCs w:val="26"/>
-        </w:rPr>
-        <w:lastRenderedPageBreak/>
-        <w:t>là tiết kiệm bộ nhớ, vì trường hợp LBP tổng quát chúng ta có 2</w:t>
+        <w:t>. Với chuỗi LBP có chiều dài là P thì mẫu có tối đa hai sự chuyển đổi (mẫu đồng nhất) là P (P – 1). Có hai mẫu không có sự chuyển đổi nào là mẫu 0 hoặc 1. Việc sử dụng mẫu LBP đồng nhất có hai lợi điểm. Thứ nhất là tiết kiệm bộ nhớ, vì trường hợp LBP tổng quát chúng ta có 2</w:t>
       </w:r>
       <w:r>
         <w:rPr>
@@ -6729,23 +6772,7 @@
                 <w:sz w:val="26"/>
                 <w:szCs w:val="26"/>
               </w:rPr>
-              <m:t>P,</m:t>
-            </m:r>
-            <m:r>
-              <w:rPr>
-                <w:rFonts w:ascii="Cambria Math" w:hAnsi="Cambria Math" w:cs="Times New Roman"/>
-                <w:sz w:val="26"/>
-                <w:szCs w:val="26"/>
-              </w:rPr>
-              <m:t xml:space="preserve"> </m:t>
-            </m:r>
-            <m:r>
-              <w:rPr>
-                <w:rFonts w:ascii="Cambria Math" w:hAnsi="Cambria Math" w:cs="Times New Roman"/>
-                <w:sz w:val="26"/>
-                <w:szCs w:val="26"/>
-              </w:rPr>
-              <m:t>R</m:t>
+              <m:t>P, R</m:t>
             </m:r>
           </m:sub>
           <m:sup>
@@ -6807,7 +6834,15 @@
           <w:sz w:val="26"/>
           <w:szCs w:val="26"/>
         </w:rPr>
-        <w:t xml:space="preserve">bề mặt </w:t>
+        <w:t>kết cấu bề mặt</w:t>
+      </w:r>
+      <w:r>
+        <w:rPr>
+          <w:rFonts w:ascii="Times New Roman" w:hAnsi="Times New Roman" w:cs="Times New Roman"/>
+          <w:sz w:val="26"/>
+          <w:szCs w:val="26"/>
+        </w:rPr>
+        <w:t xml:space="preserve"> </w:t>
       </w:r>
       <w:r>
         <w:rPr>
@@ -6930,7 +6965,23 @@
           <w:sz w:val="26"/>
           <w:szCs w:val="26"/>
         </w:rPr>
-        <w:t>: Ví dụ bề mặt gốc phát hiện bởi LBP</w:t>
+        <w:t xml:space="preserve">: Ví dụ </w:t>
+      </w:r>
+      <w:r>
+        <w:rPr>
+          <w:rFonts w:ascii="Times New Roman" w:hAnsi="Times New Roman" w:cs="Times New Roman"/>
+          <w:sz w:val="26"/>
+          <w:szCs w:val="26"/>
+        </w:rPr>
+        <w:t>kết cấu bề mặt</w:t>
+      </w:r>
+      <w:r>
+        <w:rPr>
+          <w:rFonts w:ascii="Times New Roman" w:hAnsi="Times New Roman" w:cs="Times New Roman"/>
+          <w:sz w:val="26"/>
+          <w:szCs w:val="26"/>
+        </w:rPr>
+        <w:t xml:space="preserve"> gốc phát hiện bởi LBP</w:t>
       </w:r>
       <w:r>
         <w:rPr>
@@ -7390,15 +7441,7 @@
                       <w:sz w:val="26"/>
                       <w:szCs w:val="26"/>
                     </w:rPr>
-                    <m:t xml:space="preserve">  </m:t>
-                  </m:r>
-                  <m:r>
-                    <w:rPr>
-                      <w:rFonts w:ascii="Cambria Math" w:hAnsi="Cambria Math" w:cs="Times New Roman"/>
-                      <w:sz w:val="26"/>
-                      <w:szCs w:val="26"/>
-                    </w:rPr>
-                    <m:t>nếu A đúng,</m:t>
+                    <m:t xml:space="preserve">  nếu A đúng,</m:t>
                   </m:r>
                 </m:num>
                 <m:den>
@@ -7502,6 +7545,7 @@
           <w:sz w:val="26"/>
           <w:szCs w:val="26"/>
         </w:rPr>
+        <w:lastRenderedPageBreak/>
         <w:t>Hình 2.5: a.</w:t>
       </w:r>
       <w:r>
@@ -7510,7 +7554,23 @@
           <w:sz w:val="26"/>
           <w:szCs w:val="26"/>
         </w:rPr>
-        <w:t xml:space="preserve"> Ba miền của bề mặt động; </w:t>
+        <w:t xml:space="preserve"> Ba miền của </w:t>
+      </w:r>
+      <w:r>
+        <w:rPr>
+          <w:rFonts w:ascii="Times New Roman" w:hAnsi="Times New Roman" w:cs="Times New Roman"/>
+          <w:sz w:val="26"/>
+          <w:szCs w:val="26"/>
+        </w:rPr>
+        <w:t>kết cấu bề mặt</w:t>
+      </w:r>
+      <w:r>
+        <w:rPr>
+          <w:rFonts w:ascii="Times New Roman" w:hAnsi="Times New Roman" w:cs="Times New Roman"/>
+          <w:sz w:val="26"/>
+          <w:szCs w:val="26"/>
+        </w:rPr>
+        <w:t xml:space="preserve"> động; </w:t>
       </w:r>
       <w:r>
         <w:rPr>
@@ -7604,16 +7664,15 @@
           <w:sz w:val="26"/>
           <w:szCs w:val="26"/>
         </w:rPr>
-        <w:t xml:space="preserve"> phải được chuẩn hóa để có một mô tả nhất quán khi mà các </w:t>
-      </w:r>
-      <w:r>
-        <w:rPr>
-          <w:rFonts w:ascii="Times New Roman" w:hAnsi="Times New Roman" w:cs="Times New Roman"/>
-          <w:b/>
-          <w:sz w:val="26"/>
-          <w:szCs w:val="26"/>
-        </w:rPr>
-        <w:t>image patches</w:t>
+        <w:t xml:space="preserve"> phải được chuẩn hóa để có một mô tả nhất quán khi mà các</w:t>
+      </w:r>
+      <w:r>
+        <w:rPr>
+          <w:rFonts w:ascii="Times New Roman" w:hAnsi="Times New Roman" w:cs="Times New Roman"/>
+          <w:sz w:val="26"/>
+          <w:szCs w:val="26"/>
+        </w:rPr>
+        <w:t xml:space="preserve"> miếng ảnh</w:t>
       </w:r>
       <w:r>
         <w:rPr>
@@ -7675,6 +7734,9 @@
               </w:rPr>
             </w:pPr>
             <m:oMathPara>
+              <m:oMathParaPr>
+                <m:jc m:val="center"/>
+              </m:oMathParaPr>
               <m:oMath>
                 <m:sSub>
                   <m:sSubPr>
@@ -7896,7 +7958,6 @@
           <w:sz w:val="32"/>
           <w:szCs w:val="32"/>
         </w:rPr>
-        <w:lastRenderedPageBreak/>
         <w:t>LBP trong miền không gian và thời gian (LBP-3D)</w:t>
       </w:r>
       <w:bookmarkEnd w:id="20"/>
@@ -7917,7 +7978,23 @@
           <w:sz w:val="26"/>
           <w:szCs w:val="26"/>
         </w:rPr>
-        <w:t xml:space="preserve">Toán tử LBP thuần túy được định nghĩa chỉ để xử lý thông tin về mặt không gian, nhưng gần đây nó đã được mở rộng sang biểu diễn cả không gian và thời gian để phân tích bề mặt động. Chính việc này đã dẫn đến tên gọi toán tử LBP khối (Volume Local Binary Pattern - VLBP). Ý tưởng của VLBP là </w:t>
+        <w:t xml:space="preserve">Toán tử LBP thuần túy được định nghĩa chỉ để xử lý thông tin về mặt không gian, nhưng gần đây nó đã được mở rộng sang biểu diễn cả không gian và thời gian để phân tích </w:t>
+      </w:r>
+      <w:r>
+        <w:rPr>
+          <w:rFonts w:ascii="Times New Roman" w:hAnsi="Times New Roman" w:cs="Times New Roman"/>
+          <w:sz w:val="26"/>
+          <w:szCs w:val="26"/>
+        </w:rPr>
+        <w:t>kết cấu bề mặt</w:t>
+      </w:r>
+      <w:r>
+        <w:rPr>
+          <w:rFonts w:ascii="Times New Roman" w:hAnsi="Times New Roman" w:cs="Times New Roman"/>
+          <w:sz w:val="26"/>
+          <w:szCs w:val="26"/>
+        </w:rPr>
+        <w:t xml:space="preserve"> động. Chính việc này đã dẫn đến tên gọi toán tử LBP khối (Volume Local Binary Pattern - VLBP). Ý tưởng của VLBP là </w:t>
       </w:r>
       <w:r>
         <w:rPr>
@@ -7933,15 +8010,47 @@
           <w:sz w:val="26"/>
           <w:szCs w:val="26"/>
         </w:rPr>
-        <w:t>em bề mặt động là một tập (X,Y,T) - trong đó X và Y biểu diễn tọa độ không gian, còn T là chỉ số khung hình (thời gian). Vùng lân cận của mỗi điểm ảnh vì thế được định nghĩa trong một không gian ba chiều.</w:t>
-      </w:r>
-      <w:r>
-        <w:rPr>
-          <w:rFonts w:ascii="Times New Roman" w:hAnsi="Times New Roman" w:cs="Times New Roman"/>
-          <w:sz w:val="26"/>
-          <w:szCs w:val="26"/>
-        </w:rPr>
-        <w:t xml:space="preserve"> Tương tự như LBP, các volume texton có thể được định nghĩa và rút ra thành biểu đồ tần số. Chính vì vậy mà VLBP kết hợp cả cử động và diện mạo thành một mô tả bề mặt động.</w:t>
+        <w:t xml:space="preserve">em </w:t>
+      </w:r>
+      <w:r>
+        <w:rPr>
+          <w:rFonts w:ascii="Times New Roman" w:hAnsi="Times New Roman" w:cs="Times New Roman"/>
+          <w:sz w:val="26"/>
+          <w:szCs w:val="26"/>
+        </w:rPr>
+        <w:t>kết cấu bề mặt</w:t>
+      </w:r>
+      <w:r>
+        <w:rPr>
+          <w:rFonts w:ascii="Times New Roman" w:hAnsi="Times New Roman" w:cs="Times New Roman"/>
+          <w:sz w:val="26"/>
+          <w:szCs w:val="26"/>
+        </w:rPr>
+        <w:t xml:space="preserve"> động là một tập (X,Y,T) - trong đó X và Y biểu diễn tọa độ không gian, còn T là chỉ số khung hình (thời gian). Vùng lân cận của mỗi điểm ảnh vì thế được định nghĩa trong một không gian ba chiều.</w:t>
+      </w:r>
+      <w:r>
+        <w:rPr>
+          <w:rFonts w:ascii="Times New Roman" w:hAnsi="Times New Roman" w:cs="Times New Roman"/>
+          <w:sz w:val="26"/>
+          <w:szCs w:val="26"/>
+        </w:rPr>
+        <w:t xml:space="preserve"> Tương tự như LBP, các volume texton có thể được định nghĩa và rút ra thành biểu đồ tần số. Chính vì vậy mà VLBP kết hợp cả cử động và diện mạo thành một mô tả </w:t>
+      </w:r>
+      <w:r>
+        <w:rPr>
+          <w:rFonts w:ascii="Times New Roman" w:hAnsi="Times New Roman" w:cs="Times New Roman"/>
+          <w:sz w:val="26"/>
+          <w:szCs w:val="26"/>
+        </w:rPr>
+        <w:t>kết cấu bề mặt</w:t>
+      </w:r>
+      <w:r>
+        <w:rPr>
+          <w:rFonts w:ascii="Times New Roman" w:hAnsi="Times New Roman" w:cs="Times New Roman"/>
+          <w:sz w:val="26"/>
+          <w:szCs w:val="26"/>
+        </w:rPr>
+        <w:t xml:space="preserve"> động.</w:t>
       </w:r>
     </w:p>
     <w:p>
@@ -8024,7 +8133,23 @@
           <w:sz w:val="26"/>
           <w:szCs w:val="26"/>
         </w:rPr>
-        <w:t>2.5 ở trên. Trong cách biểu diễn này, bề mặt động được mã hóa bởi XY-LBP, XT-LBP và YT-LBP.</w:t>
+        <w:t xml:space="preserve">2.5 ở trên. Trong cách biểu diễn này, </w:t>
+      </w:r>
+      <w:r>
+        <w:rPr>
+          <w:rFonts w:ascii="Times New Roman" w:hAnsi="Times New Roman" w:cs="Times New Roman"/>
+          <w:sz w:val="26"/>
+          <w:szCs w:val="26"/>
+        </w:rPr>
+        <w:t>kết cấu bề mặt</w:t>
+      </w:r>
+      <w:r>
+        <w:rPr>
+          <w:rFonts w:ascii="Times New Roman" w:hAnsi="Times New Roman" w:cs="Times New Roman"/>
+          <w:sz w:val="26"/>
+          <w:szCs w:val="26"/>
+        </w:rPr>
+        <w:t xml:space="preserve"> động được mã hóa bởi XY-LBP, XT-LBP và YT-LBP.</w:t>
       </w:r>
     </w:p>
     <w:p>
@@ -8446,7 +8571,24 @@
           <w:sz w:val="26"/>
           <w:szCs w:val="26"/>
         </w:rPr>
-        <w:t>Giả sử cho một bề mặt động X x Y x T (</w:t>
+        <w:lastRenderedPageBreak/>
+        <w:t xml:space="preserve">Giả sử cho một </w:t>
+      </w:r>
+      <w:r>
+        <w:rPr>
+          <w:rFonts w:ascii="Times New Roman" w:hAnsi="Times New Roman" w:cs="Times New Roman"/>
+          <w:sz w:val="26"/>
+          <w:szCs w:val="26"/>
+        </w:rPr>
+        <w:t>kết cấu bề mặt</w:t>
+      </w:r>
+      <w:r>
+        <w:rPr>
+          <w:rFonts w:ascii="Times New Roman" w:hAnsi="Times New Roman" w:cs="Times New Roman"/>
+          <w:sz w:val="26"/>
+          <w:szCs w:val="26"/>
+        </w:rPr>
+        <w:t xml:space="preserve"> động X x Y x T (</w:t>
       </w:r>
       <m:oMath>
         <m:sSub>
@@ -8664,7 +8806,23 @@
           <w:sz w:val="26"/>
           <w:szCs w:val="26"/>
         </w:rPr>
-        <w:t>). Một biểu đồ của bề mặt động có thể được định nghĩa như sau:</w:t>
+        <w:t xml:space="preserve">). Một biểu đồ của </w:t>
+      </w:r>
+      <w:r>
+        <w:rPr>
+          <w:rFonts w:ascii="Times New Roman" w:eastAsiaTheme="minorEastAsia" w:hAnsi="Times New Roman" w:cs="Times New Roman"/>
+          <w:sz w:val="26"/>
+          <w:szCs w:val="26"/>
+        </w:rPr>
+        <w:t>kết cấu bề mặt</w:t>
+      </w:r>
+      <w:r>
+        <w:rPr>
+          <w:rFonts w:ascii="Times New Roman" w:eastAsiaTheme="minorEastAsia" w:hAnsi="Times New Roman" w:cs="Times New Roman"/>
+          <w:sz w:val="26"/>
+          <w:szCs w:val="26"/>
+        </w:rPr>
+        <w:t xml:space="preserve"> động có thể được định nghĩa như sau:</w:t>
       </w:r>
     </w:p>
     <w:tbl>
@@ -9154,7 +9312,23 @@
           <w:sz w:val="26"/>
           <w:szCs w:val="26"/>
         </w:rPr>
-        <w:t>. Tương tự như LBP thuần túy, biểu đồ tần số phải được chuẩn hóa để có một mô tả chặt chẽ dùng để so sánh các bề mặt động:</w:t>
+        <w:t xml:space="preserve">. Tương tự như LBP thuần túy, biểu đồ tần số phải được chuẩn hóa để có một mô tả chặt chẽ dùng để so sánh các </w:t>
+      </w:r>
+      <w:r>
+        <w:rPr>
+          <w:rFonts w:ascii="Times New Roman" w:eastAsiaTheme="minorEastAsia" w:hAnsi="Times New Roman" w:cs="Times New Roman"/>
+          <w:sz w:val="26"/>
+          <w:szCs w:val="26"/>
+        </w:rPr>
+        <w:t>kết cấu bề mặt</w:t>
+      </w:r>
+      <w:r>
+        <w:rPr>
+          <w:rFonts w:ascii="Times New Roman" w:eastAsiaTheme="minorEastAsia" w:hAnsi="Times New Roman" w:cs="Times New Roman"/>
+          <w:sz w:val="26"/>
+          <w:szCs w:val="26"/>
+        </w:rPr>
+        <w:t xml:space="preserve"> động:</w:t>
       </w:r>
     </w:p>
     <w:tbl>
@@ -9172,13 +9346,13 @@
         <w:tblLook w:val="04A0" w:firstRow="1" w:lastRow="0" w:firstColumn="1" w:lastColumn="0" w:noHBand="0" w:noVBand="1"/>
       </w:tblPr>
       <w:tblGrid>
-        <w:gridCol w:w="9221"/>
+        <w:gridCol w:w="9039"/>
         <w:gridCol w:w="715"/>
       </w:tblGrid>
       <w:tr>
         <w:tc>
           <w:tcPr>
-            <w:tcW w:w="9322" w:type="dxa"/>
+            <w:tcW w:w="9039" w:type="dxa"/>
             <w:vAlign w:val="center"/>
           </w:tcPr>
           <w:p>
@@ -9387,13 +9561,13 @@
         </w:tc>
         <w:tc>
           <w:tcPr>
-            <w:tcW w:w="614" w:type="dxa"/>
+            <w:tcW w:w="715" w:type="dxa"/>
             <w:vAlign w:val="center"/>
           </w:tcPr>
           <w:p>
             <w:pPr>
               <w:spacing w:line="360" w:lineRule="auto"/>
-              <w:jc w:val="center"/>
+              <w:jc w:val="left"/>
               <w:rPr>
                 <w:rFonts w:ascii="Times New Roman" w:hAnsi="Times New Roman" w:cs="Times New Roman"/>
                 <w:sz w:val="26"/>
@@ -9489,7 +9663,23 @@
           <w:sz w:val="26"/>
           <w:szCs w:val="26"/>
         </w:rPr>
-        <w:t xml:space="preserve">Bởi vì LBP đặc trưng tính trong một vùng lân cận 3 x 3 không thể bao quát các cấu trúc quy mô lớn nên LBP đa mức </w:t>
+        <w:t xml:space="preserve">Bởi vì LBP đặc trưng </w:t>
+      </w:r>
+      <w:r>
+        <w:rPr>
+          <w:rFonts w:ascii="Times New Roman" w:hAnsi="Times New Roman" w:cs="Times New Roman"/>
+          <w:sz w:val="26"/>
+          <w:szCs w:val="26"/>
+        </w:rPr>
+        <w:t xml:space="preserve">được tính toán </w:t>
+      </w:r>
+      <w:r>
+        <w:rPr>
+          <w:rFonts w:ascii="Times New Roman" w:hAnsi="Times New Roman" w:cs="Times New Roman"/>
+          <w:sz w:val="26"/>
+          <w:szCs w:val="26"/>
+        </w:rPr>
+        <w:t xml:space="preserve">trong một vùng lân cận 3 x 3 không thể bao quát các cấu trúc quy mô lớn nên LBP đa mức </w:t>
       </w:r>
       <w:r>
         <w:rPr>
@@ -9911,7 +10101,23 @@
           <w:sz w:val="26"/>
           <w:szCs w:val="26"/>
         </w:rPr>
-        <w:t>Trong cách tiếp cận LBP cho việc phân loại kết cấu, sự xuất hiện của các mã LBP trong một hình ảnh được sẽ được thu thập vào một biểu đồ. Sau đó, sự phân loại này sẽ được thực hiện bằng việc tính toán những biểu đồ đơn giản tương đương nhau. Tuy nhiên, xem xét một cách tiếp cận tương tự</w:t>
+        <w:t xml:space="preserve">Trong cách tiếp cận LBP cho việc phân loại </w:t>
+      </w:r>
+      <w:r>
+        <w:rPr>
+          <w:rFonts w:ascii="Times New Roman" w:hAnsi="Times New Roman" w:cs="Times New Roman"/>
+          <w:sz w:val="26"/>
+          <w:szCs w:val="26"/>
+        </w:rPr>
+        <w:t>kết cấu bề mặt</w:t>
+      </w:r>
+      <w:r>
+        <w:rPr>
+          <w:rFonts w:ascii="Times New Roman" w:hAnsi="Times New Roman" w:cs="Times New Roman"/>
+          <w:sz w:val="26"/>
+          <w:szCs w:val="26"/>
+        </w:rPr>
+        <w:t>, sự xuất hiện của các mã LBP trong một hình ảnh được sẽ được thu thập vào một biểu đồ. Sau đó, sự phân loại này sẽ được thực hiện bằng việc tính toán những biểu đồ đơn giản tương đương nhau. Tuy nhiên, xem xét một cách tiếp cận tương tự</w:t>
       </w:r>
       <w:r>
         <w:rPr>
@@ -9975,16 +10181,23 @@
           <w:sz w:val="26"/>
           <w:szCs w:val="26"/>
         </w:rPr>
-        <w:t xml:space="preserve"> nên hệ thống hóa các thông tin kết cấu </w:t>
-      </w:r>
-      <w:r>
-        <w:rPr>
-          <w:rFonts w:ascii="Times New Roman" w:hAnsi="Times New Roman" w:cs="Times New Roman"/>
-          <w:sz w:val="26"/>
-          <w:szCs w:val="26"/>
-        </w:rPr>
-        <w:lastRenderedPageBreak/>
-        <w:t>với vị trí của</w:t>
+        <w:t xml:space="preserve"> nên hệ thống hóa các thông tin </w:t>
+      </w:r>
+      <w:r>
+        <w:rPr>
+          <w:rFonts w:ascii="Times New Roman" w:hAnsi="Times New Roman" w:cs="Times New Roman"/>
+          <w:sz w:val="26"/>
+          <w:szCs w:val="26"/>
+        </w:rPr>
+        <w:t>kết cấu bề mặt</w:t>
+      </w:r>
+      <w:r>
+        <w:rPr>
+          <w:rFonts w:ascii="Times New Roman" w:hAnsi="Times New Roman" w:cs="Times New Roman"/>
+          <w:sz w:val="26"/>
+          <w:szCs w:val="26"/>
+        </w:rPr>
+        <w:t xml:space="preserve"> với vị trí của</w:t>
       </w:r>
       <w:r>
         <w:rPr>
@@ -10016,7 +10229,23 @@
           <w:sz w:val="26"/>
           <w:szCs w:val="26"/>
         </w:rPr>
-        <w:t xml:space="preserve">ục tiêu này là sử dụng các mô tả kết cấu LBP để xây dựng một số mô tả địa phương mặt và kết hợp chúng thành một mô tả </w:t>
+        <w:t xml:space="preserve">ục tiêu này là sử dụng các mô tả </w:t>
+      </w:r>
+      <w:r>
+        <w:rPr>
+          <w:rFonts w:ascii="Times New Roman" w:hAnsi="Times New Roman" w:cs="Times New Roman"/>
+          <w:sz w:val="26"/>
+          <w:szCs w:val="26"/>
+        </w:rPr>
+        <w:t>kết cấu bề mặt</w:t>
+      </w:r>
+      <w:r>
+        <w:rPr>
+          <w:rFonts w:ascii="Times New Roman" w:hAnsi="Times New Roman" w:cs="Times New Roman"/>
+          <w:sz w:val="26"/>
+          <w:szCs w:val="26"/>
+        </w:rPr>
+        <w:t xml:space="preserve"> LBP để xây dựng một số mô tả địa phương mặt và kết hợp chúng thành một mô tả </w:t>
       </w:r>
       <w:r>
         <w:rPr>
@@ -10371,7 +10600,23 @@
           <w:sz w:val="26"/>
           <w:szCs w:val="26"/>
         </w:rPr>
-        <w:t xml:space="preserve"> kết cấu được chiết xuất từ </w:t>
+        <w:t xml:space="preserve"> </w:t>
+      </w:r>
+      <w:r>
+        <w:rPr>
+          <w:rFonts w:ascii="Times New Roman" w:hAnsi="Times New Roman" w:cs="Times New Roman"/>
+          <w:sz w:val="26"/>
+          <w:szCs w:val="26"/>
+        </w:rPr>
+        <w:t>kết cấu bề mặt</w:t>
+      </w:r>
+      <w:r>
+        <w:rPr>
+          <w:rFonts w:ascii="Times New Roman" w:hAnsi="Times New Roman" w:cs="Times New Roman"/>
+          <w:sz w:val="26"/>
+          <w:szCs w:val="26"/>
+        </w:rPr>
+        <w:t xml:space="preserve"> được chiết xuất từ </w:t>
       </w:r>
       <w:r>
         <w:rPr>
@@ -10801,6 +11046,7 @@
           <w:sz w:val="26"/>
           <w:szCs w:val="26"/>
         </w:rPr>
+        <w:lastRenderedPageBreak/>
         <w:t>Biểu đồ cơ bản được sử dụng để thu thập thông tin về các mã LBP trong một hình ảnh có thể được mở rộng thành một biểu đồ</w:t>
       </w:r>
       <w:r>
@@ -11176,31 +11422,7 @@
                         <w:sz w:val="26"/>
                         <w:szCs w:val="26"/>
                       </w:rPr>
-                      <m:t>,</m:t>
-                    </m:r>
-                    <m:r>
-                      <w:rPr>
-                        <w:rFonts w:ascii="Cambria Math" w:hAnsi="Cambria Math" w:cs="MTMI"/>
-                        <w:sz w:val="26"/>
-                        <w:szCs w:val="26"/>
-                      </w:rPr>
-                      <m:t>...</m:t>
-                    </m:r>
-                    <m:r>
-                      <w:rPr>
-                        <w:rFonts w:ascii="Cambria Math" w:hAnsi="Cambria Math" w:cs="MTMI"/>
-                        <w:sz w:val="26"/>
-                        <w:szCs w:val="26"/>
-                      </w:rPr>
-                      <m:t>,</m:t>
-                    </m:r>
-                    <m:r>
-                      <w:rPr>
-                        <w:rFonts w:ascii="Cambria Math" w:hAnsi="Cambria Math" w:cs="MTMI"/>
-                        <w:sz w:val="26"/>
-                        <w:szCs w:val="26"/>
-                      </w:rPr>
-                      <m:t xml:space="preserve"> n </m:t>
+                      <m:t xml:space="preserve">,..., n </m:t>
                     </m:r>
                     <m:r>
                       <m:rPr>
@@ -11260,31 +11482,7 @@
                         <w:sz w:val="26"/>
                         <w:szCs w:val="26"/>
                       </w:rPr>
-                      <m:t>,</m:t>
-                    </m:r>
-                    <m:r>
-                      <w:rPr>
-                        <w:rFonts w:ascii="Cambria Math" w:hAnsi="Cambria Math" w:cs="MTMI"/>
-                        <w:sz w:val="26"/>
-                        <w:szCs w:val="26"/>
-                      </w:rPr>
-                      <m:t>...</m:t>
-                    </m:r>
-                    <m:r>
-                      <w:rPr>
-                        <w:rFonts w:ascii="Cambria Math" w:hAnsi="Cambria Math" w:cs="MTMI"/>
-                        <w:sz w:val="26"/>
-                        <w:szCs w:val="26"/>
-                      </w:rPr>
-                      <m:t>,</m:t>
-                    </m:r>
-                    <m:r>
-                      <w:rPr>
-                        <w:rFonts w:ascii="Cambria Math" w:hAnsi="Cambria Math" w:cs="MTMI"/>
-                        <w:sz w:val="26"/>
-                        <w:szCs w:val="26"/>
-                      </w:rPr>
-                      <m:t xml:space="preserve"> m</m:t>
+                      <m:t>,..., m</m:t>
                     </m:r>
                     <m:r>
                       <m:rPr>
@@ -11520,16 +11718,7 @@
           <w:sz w:val="26"/>
           <w:szCs w:val="26"/>
         </w:rPr>
-        <w:t xml:space="preserve">một mô tả khuôn mặt </w:t>
-      </w:r>
-      <w:r>
-        <w:rPr>
-          <w:rFonts w:ascii="Times New Roman" w:hAnsi="Times New Roman" w:cs="Times New Roman"/>
-          <w:sz w:val="26"/>
-          <w:szCs w:val="26"/>
-        </w:rPr>
-        <w:lastRenderedPageBreak/>
-        <w:t>toàn thể.</w:t>
+        <w:t>một mô tả khuôn mặt toàn thể.</w:t>
       </w:r>
       <w:r>
         <w:rPr>
@@ -11707,11 +11896,6 @@
       <w:pPr>
         <w:spacing w:after="0" w:line="360" w:lineRule="auto"/>
         <w:ind w:firstLine="576"/>
-        <w:rPr>
-          <w:rFonts w:ascii="Times New Roman" w:hAnsi="Times New Roman" w:cs="Times New Roman"/>
-          <w:sz w:val="26"/>
-          <w:szCs w:val="26"/>
-        </w:rPr>
       </w:pPr>
       <w:r>
         <w:rPr>
@@ -11808,6 +11992,229 @@
           <w:szCs w:val="26"/>
         </w:rPr>
         <w:t>biểu diễn khuôn mặt dựa trên LBP</w:t>
+      </w:r>
+      <w:r>
+        <w:rPr>
+          <w:rFonts w:ascii="Times New Roman" w:hAnsi="Times New Roman" w:cs="Times New Roman"/>
+          <w:sz w:val="26"/>
+          <w:szCs w:val="26"/>
+        </w:rPr>
+        <w:t>.</w:t>
+      </w:r>
+    </w:p>
+    <w:p>
+      <w:pPr>
+        <w:pStyle w:val="Heading2"/>
+        <w:numPr>
+          <w:ilvl w:val="2"/>
+          <w:numId w:val="4"/>
+        </w:numPr>
+        <w:rPr>
+          <w:rFonts w:ascii="Times New Roman" w:hAnsi="Times New Roman" w:cs="Times New Roman"/>
+          <w:i w:val="0"/>
+          <w:sz w:val="28"/>
+          <w:szCs w:val="28"/>
+        </w:rPr>
+      </w:pPr>
+      <w:bookmarkStart w:id="35" w:name="_Toc379962672"/>
+      <w:r>
+        <w:rPr>
+          <w:rFonts w:ascii="Times New Roman" w:hAnsi="Times New Roman" w:cs="Times New Roman"/>
+          <w:i w:val="0"/>
+          <w:sz w:val="28"/>
+          <w:szCs w:val="28"/>
+        </w:rPr>
+        <w:t xml:space="preserve">Miêu tả </w:t>
+      </w:r>
+      <w:r>
+        <w:rPr>
+          <w:rFonts w:ascii="Times New Roman" w:hAnsi="Times New Roman" w:cs="Times New Roman"/>
+          <w:i w:val="0"/>
+          <w:sz w:val="28"/>
+          <w:szCs w:val="28"/>
+        </w:rPr>
+        <w:t>với</w:t>
+      </w:r>
+      <w:r>
+        <w:rPr>
+          <w:rFonts w:ascii="Times New Roman" w:hAnsi="Times New Roman" w:cs="Times New Roman"/>
+          <w:i w:val="0"/>
+          <w:sz w:val="28"/>
+          <w:szCs w:val="28"/>
+        </w:rPr>
+        <w:t xml:space="preserve"> khuôn mặt tuần tự</w:t>
+      </w:r>
+      <w:bookmarkEnd w:id="35"/>
+    </w:p>
+    <w:p>
+      <w:pPr>
+        <w:spacing w:after="0" w:line="360" w:lineRule="auto"/>
+        <w:ind w:firstLine="576"/>
+        <w:rPr>
+          <w:rFonts w:ascii="Times New Roman" w:hAnsi="Times New Roman" w:cs="Times New Roman"/>
+          <w:sz w:val="26"/>
+          <w:szCs w:val="26"/>
+        </w:rPr>
+      </w:pPr>
+      <w:r>
+        <w:rPr>
+          <w:rFonts w:ascii="Times New Roman" w:hAnsi="Times New Roman" w:cs="Times New Roman"/>
+          <w:sz w:val="26"/>
+          <w:szCs w:val="26"/>
+        </w:rPr>
+        <w:t xml:space="preserve">Phát hiện tâm vật lý </w:t>
+      </w:r>
+      <w:r>
+        <w:rPr>
+          <w:rFonts w:ascii="Times New Roman" w:hAnsi="Times New Roman" w:cs="Times New Roman"/>
+          <w:sz w:val="26"/>
+          <w:szCs w:val="26"/>
+        </w:rPr>
+        <w:t>chỉ ra</w:t>
+      </w:r>
+      <w:r>
+        <w:rPr>
+          <w:rFonts w:ascii="Times New Roman" w:hAnsi="Times New Roman" w:cs="Times New Roman"/>
+          <w:sz w:val="26"/>
+          <w:szCs w:val="26"/>
+        </w:rPr>
+        <w:t xml:space="preserve"> rằng </w:t>
+      </w:r>
+      <w:r>
+        <w:rPr>
+          <w:rFonts w:ascii="Times New Roman" w:hAnsi="Times New Roman" w:cs="Times New Roman"/>
+          <w:sz w:val="26"/>
+          <w:szCs w:val="26"/>
+        </w:rPr>
+        <w:t>sự vận đông khuôn mặt có thể cung cấp những thông tin có giá trị cho việc phân tích khuôn mặt</w:t>
+      </w:r>
+      <w:r>
+        <w:rPr>
+          <w:rFonts w:ascii="Times New Roman" w:hAnsi="Times New Roman" w:cs="Times New Roman"/>
+          <w:sz w:val="26"/>
+          <w:szCs w:val="26"/>
+        </w:rPr>
+        <w:t>.</w:t>
+      </w:r>
+      <w:r>
+        <w:rPr>
+          <w:rFonts w:ascii="Times New Roman" w:hAnsi="Times New Roman" w:cs="Times New Roman"/>
+          <w:sz w:val="26"/>
+          <w:szCs w:val="26"/>
+        </w:rPr>
+        <w:t xml:space="preserve"> Vì vậy, </w:t>
+      </w:r>
+      <w:r>
+        <w:rPr>
+          <w:rFonts w:ascii="Times New Roman" w:hAnsi="Times New Roman" w:cs="Times New Roman"/>
+          <w:sz w:val="26"/>
+          <w:szCs w:val="26"/>
+        </w:rPr>
+        <w:t>sự biểu diễn khuôn mặt một cách hiệu quả</w:t>
+      </w:r>
+      <w:r>
+        <w:rPr>
+          <w:rFonts w:ascii="Times New Roman" w:hAnsi="Times New Roman" w:cs="Times New Roman"/>
+          <w:sz w:val="26"/>
+          <w:szCs w:val="26"/>
+        </w:rPr>
+        <w:t xml:space="preserve"> nên mã hóa</w:t>
+      </w:r>
+      <w:r>
+        <w:rPr>
+          <w:rFonts w:ascii="Times New Roman" w:hAnsi="Times New Roman" w:cs="Times New Roman"/>
+          <w:sz w:val="26"/>
+          <w:szCs w:val="26"/>
+        </w:rPr>
+        <w:t xml:space="preserve"> bao gồm</w:t>
+      </w:r>
+      <w:r>
+        <w:rPr>
+          <w:rFonts w:ascii="Times New Roman" w:hAnsi="Times New Roman" w:cs="Times New Roman"/>
+          <w:sz w:val="26"/>
+          <w:szCs w:val="26"/>
+        </w:rPr>
+        <w:t xml:space="preserve"> cả xuất hiện và chuyển động</w:t>
+      </w:r>
+      <w:r>
+        <w:rPr>
+          <w:rFonts w:ascii="Times New Roman" w:hAnsi="Times New Roman" w:cs="Times New Roman"/>
+          <w:sz w:val="26"/>
+          <w:szCs w:val="26"/>
+        </w:rPr>
+        <w:t xml:space="preserve"> của khuôn mặt</w:t>
+      </w:r>
+      <w:r>
+        <w:rPr>
+          <w:rFonts w:ascii="Times New Roman" w:hAnsi="Times New Roman" w:cs="Times New Roman"/>
+          <w:sz w:val="26"/>
+          <w:szCs w:val="26"/>
+        </w:rPr>
+        <w:t xml:space="preserve">. Do đó, một cách là </w:t>
+      </w:r>
+      <w:r>
+        <w:rPr>
+          <w:rFonts w:ascii="Times New Roman" w:hAnsi="Times New Roman" w:cs="Times New Roman"/>
+          <w:sz w:val="26"/>
+          <w:szCs w:val="26"/>
+        </w:rPr>
+        <w:t xml:space="preserve">mô tả </w:t>
+      </w:r>
+      <w:r>
+        <w:rPr>
+          <w:rFonts w:ascii="Times New Roman" w:hAnsi="Times New Roman" w:cs="Times New Roman"/>
+          <w:sz w:val="26"/>
+          <w:szCs w:val="26"/>
+        </w:rPr>
+        <w:t>sự biểu diễn khuôn mặt dựa trên LBP không gian</w:t>
+      </w:r>
+      <w:r>
+        <w:rPr>
+          <w:rFonts w:ascii="Times New Roman" w:hAnsi="Times New Roman" w:cs="Times New Roman"/>
+          <w:sz w:val="26"/>
+          <w:szCs w:val="26"/>
+        </w:rPr>
+        <w:t xml:space="preserve"> </w:t>
+      </w:r>
+      <w:r>
+        <w:rPr>
+          <w:rFonts w:ascii="Times New Roman" w:hAnsi="Times New Roman" w:cs="Times New Roman"/>
+          <w:sz w:val="26"/>
+          <w:szCs w:val="26"/>
+        </w:rPr>
+        <w:t>- thời gian</w:t>
+      </w:r>
+      <w:r>
+        <w:rPr>
+          <w:rFonts w:ascii="Times New Roman" w:hAnsi="Times New Roman" w:cs="Times New Roman"/>
+          <w:sz w:val="26"/>
+          <w:szCs w:val="26"/>
+        </w:rPr>
+        <w:t xml:space="preserve"> dựa trên phân tích khuôn mặt trong video sử dụng </w:t>
+      </w:r>
+      <w:r>
+        <w:rPr>
+          <w:rFonts w:ascii="Times New Roman" w:hAnsi="Times New Roman" w:cs="Times New Roman"/>
+          <w:sz w:val="26"/>
+          <w:szCs w:val="26"/>
+        </w:rPr>
+        <w:t xml:space="preserve">các </w:t>
+      </w:r>
+      <w:r>
+        <w:rPr>
+          <w:rFonts w:ascii="Times New Roman" w:hAnsi="Times New Roman" w:cs="Times New Roman"/>
+          <w:sz w:val="26"/>
+          <w:szCs w:val="26"/>
+        </w:rPr>
+        <w:t xml:space="preserve">mô tả </w:t>
+      </w:r>
+      <w:r>
+        <w:rPr>
+          <w:rFonts w:ascii="Times New Roman" w:hAnsi="Times New Roman" w:cs="Times New Roman"/>
+          <w:sz w:val="26"/>
+          <w:szCs w:val="26"/>
+        </w:rPr>
+        <w:t>vùng ghép nối lại với nhau</w:t>
       </w:r>
       <w:r>
         <w:rPr>
@@ -11829,10 +12236,11 @@
           <w:noProof/>
           <w:lang w:eastAsia="ja-JP"/>
         </w:rPr>
+        <w:lastRenderedPageBreak/>
         <mc:AlternateContent>
           <mc:Choice Requires="wpc">
             <w:drawing>
-              <wp:inline distT="0" distB="0" distL="0" distR="0" wp14:anchorId="576741F6" wp14:editId="2F5A51BC">
+              <wp:inline distT="0" distB="0" distL="0" distR="0" wp14:anchorId="364E35F1" wp14:editId="40526CF5">
                 <wp:extent cx="6167755" cy="2061845"/>
                 <wp:effectExtent l="0" t="0" r="4445" b="5080"/>
                 <wp:docPr id="10" name="Canvas 10"/>
@@ -11911,7 +12319,7 @@
           </mc:Choice>
           <mc:Fallback>
             <w:pict>
-              <v:group w14:anchorId="02A67E5E" id="Canvas 10" o:spid="_x0000_s1026" editas="canvas" style="width:485.65pt;height:162.35pt;mso-position-horizontal-relative:char;mso-position-vertical-relative:line" coordsize="61677,20618" o:gfxdata="UEsDBBQABgAIAAAAIQCxgme2CgEAABMCAAATAAAAW0NvbnRlbnRfVHlwZXNdLnhtbJSRwU7DMAyG&#10;70i8Q5QralN2QAit3YGOIyA0HiBK3DaicaI4lO3tSbpNgokh7Rjb3+8vyXK1tSObIJBxWPPbsuIM&#10;UDltsK/5++apuOeMokQtR4dQ8x0QXzXXV8vNzgOxRCPVfIjRPwhBagArqXQeMHU6F6yM6Rh64aX6&#10;kD2IRVXdCeUwAsYi5gzeLFvo5OcY2XqbynsTjz1nj/u5vKrmxmY+18WfRICRThDp/WiUjOluYkJ9&#10;4lUcnMpEzjM0GE83SfzMhtz57fRzwYF7SY8ZjAb2KkN8ljaZCx1IwMK1TpX/Z2RJS4XrOqOgbAOt&#10;Z+rodC5buy8MMF0a3ibsDaZjupi/tPkGAAD//wMAUEsDBBQABgAIAAAAIQA4/SH/1gAAAJQBAAAL&#10;AAAAX3JlbHMvLnJlbHOkkMFqwzAMhu+DvYPRfXGawxijTi+j0GvpHsDYimMaW0Yy2fr2M4PBMnrb&#10;Ub/Q94l/f/hMi1qRJVI2sOt6UJgd+ZiDgffL8ekFlFSbvV0oo4EbChzGx4f9GRdb25HMsYhqlCwG&#10;5lrLq9biZkxWOiqY22YiTra2kYMu1l1tQD30/bPm3wwYN0x18gb45AdQl1tp5j/sFB2T0FQ7R0nT&#10;NEV3j6o9feQzro1iOWA14Fm+Q8a1a8+Bvu/d/dMb2JY5uiPbhG/ktn4cqGU/er3pcvwCAAD//wMA&#10;UEsDBBQABgAIAAAAIQB+48lNMwMAAIcHAAAOAAAAZHJzL2Uyb0RvYy54bWysVWFvmzAQ/T5p/wHx&#10;nWIoSQA1rVpIpkndVk3bD3CMCdbARraTtJr233dnQtIsmzqtQwIO+3x+9+6dubp57Fpvy7URSs79&#10;6IL4HpdMVUKu5/7XL8sg9T1jqaxoqySf+0/c+DfXb99c7fqcx6pRbcW1B0GkyXf93G+s7fMwNKzh&#10;HTUXqucSJmulO2rhU6/DStMdRO/aMCZkGu6UrnqtGDcGRsth0r928euaM/uprg23Xjv3AZt1T+2e&#10;K3yG11c0X2vaN4LtYdB/QNFRIWHTQ6iSWupttDgL1QmmlVG1vWCqC1VdC8ZdDpBNRH7JpqByS41L&#10;hgE7I0Cw/mPc1RpxS7UUbQtshBA9xzF876A+HKdbeeo0jDjfvU8vWA73nkOwziC+XEtYZTea+/sg&#10;3V/F6Kj+tukDoLOnVqxEK+yTkwbwhqDk9kGwBz18sI/bB+2Jau5nvidpB4qEWdzUm6AWcAH6DCso&#10;ZnSv2DfjSVU0VK75relBU6B0WD4Oaa12DaeVwWGk8DSK+zxBsWpFj3Qjp2jv8wVZviz/QTKlYpuO&#10;Szv0gOYtpK6kaURvfE/nvFtxyFG/ryKnSv5o743F7cAadPk9Tm8JyeK7oJiQIkjIbBHcZsksmJHF&#10;LCFJGhVR8QNXR0m+MRxooG3Zi7FJouQM7W+1vW/XQd6uTbwtdc2ITDlA49tBhCGkBLEazT4D2eAH&#10;ttXcsgbNGpjbj4PzYcLRfGQWa2B6KPZq90FVUGe6scqR8VjrDuMAk96jOwmeDicB0sNgcBrNEmDB&#10;9xjMxWSappfurIANx+W9NvYdV52HBnANSF14uoU8htxGF9zt0GB/aiZHxVmVMpIt0kWaBEk8XUCV&#10;yjK4XRZJMF1Gs0l5WRZFGY1VakRVcYnCen2RHOeqFdWoU6PXq6LVQ/GW7nJahwoc3UIUyxHGWFgM&#10;dhReFsUJuYuzYDlNZ0GyTCZBNiNpQKLsLpuSJEvK5WlK90Ly16fk7aDrJ/HEVekZaBTas9yIu85z&#10;o3knLPyrWtHN/fTgRHNs/YWsnEwtFe1gP6MC4R+pGDQ/aH0UKcyiCTdY7uDt0Tr5nTz/dl7H/+f1&#10;TwAAAP//AwBQSwMEFAAGAAgAAAAhAKomDr68AAAAIQEAABkAAABkcnMvX3JlbHMvZTJvRG9jLnht&#10;bC5yZWxzhI9BasMwEEX3hdxBzD6WnUUoxbI3oeBtSA4wSGNZxBoJSS317SPIJoFAl/M//z2mH//8&#10;Kn4pZRdYQde0IIh1MI6tguvle/8JIhdkg2tgUrBRhnHYffRnWrHUUV5czKJSOCtYSolfUma9kMfc&#10;hEhcmzkkj6WeycqI+oaW5KFtjzI9M2B4YYrJKEiT6UBctljN/7PDPDtNp6B/PHF5o5DOV3cFYrJU&#10;FHgyDh9h10S2IIdevjw23AEAAP//AwBQSwMEFAAGAAgAAAAhAOKrV97eAAAABQEAAA8AAABkcnMv&#10;ZG93bnJldi54bWxMj1FLwzAUhd8F/0O4gm8uXVfWrTYdIiiiD9Ot4GvW3LXB5KY02Vr99UZf9OXC&#10;4RzO+W65maxhZxy8diRgPkuAITVOaWoF1PuHmxUwHyQpaRyhgE/0sKkuL0pZKDfSG553oWWxhHwh&#10;BXQh9AXnvunQSj9zPVL0jm6wMkQ5tFwNcozl1vA0SZbcSk1xoZM93nfYfOxOVkCWHs3q9XH58vVU&#10;1+Pze6bzZKuFuL6a7m6BBZzCXxh+8CM6VJHp4E6kPDMC4iPh90Zvnc8XwA4CFmmWA69K/p+++gYA&#10;AP//AwBQSwMECgAAAAAAAAAhAAJyWIwJdQIACXUCABQAAABkcnMvbWVkaWEvaW1hZ2UxLnBuZ4lQ&#10;TkcNChoKAAAADUlIRFIAAAOWAAABNAgCAAAA2CI75QAAAAFzUkdCAK7OHOkAAP/KSURBVHhe7L0H&#10;wB3XWec99fZ73171FvUuS7LkHidx4pgUSIMkQKi7EBJgw8J+dBIg7AK7y5Zvl2/7UhMgpHfH6XHv&#10;ltW7Xr29396mfb9zH3nyIkt2ZMuOFM34+mreuTNnznlm5sz//M//eR69dP8TB04frelNx9TqTcdI&#10;ZWuGVXDcnOZqphHoBv9pgW76uuEHRqB5lsGiaZrv+2ZrYaXZbLKRFa+16LpuWZZt23wHQcDOLOGK&#10;/KlrpueqPTVbs3Q/0az3NJzhWHImHawaWJ3buFOz7bqpeZqWpia1upbMcBQnolgpjdN95jOfGR8f&#10;n5ubazQaVEAq47puMplkTznReYs644WW86q3cheKlfZyrDTTcRxpWvgTtWKd7fF4nO2ssPOaNWtu&#10;uummDRs2JBKJ5yj/gvX5vtl4MYN/3zQwakhkgcgCkQUiC0QWiCzw8ltA/9K//fcPfPtbxeJy1WvO&#10;N+oVK14z41osafpVTdc98CsYNtAMXzf5bkFYASVgsnBFUCzYkYWN4LlYLAbIE7C7cgmRnGXFdC/w&#10;Dd3VXNeptXvuxnh6c67Lt709d75uz1vfrnV2Oz6/uclETAPFapbgSCmT7SdPnvzjP/7jv//7v2cj&#10;mBUESeEs/MTZLxdkpHCpPwVyammywHcBtWwHtfMTK/V6nS2Ca0HV11133S/90i+96U1v6u/vf7Yp&#10;Xv6L/T05YwRhvydmj04aWSCyQGSByAKRBb6/LaB/9P/5lW9//DNGodTUg0k7mEkk5puBZWcNs+Hr&#10;kKA635CPFvitBWGbmoJ0AuaE8hSQJxBNeMrwm5WLsp5NTzdMiN6mGfhOvVfTt9ip1WYyk1+8/u0/&#10;9Mqf/2l78xZNi/kN10jFy5qfapG5gh2lzIMHD77vfe97/PHHt2/ffuONN3Z2dvKrQNhwn2dfvBCS&#10;nvfTxSCmQHNAquBjWQRDswgZzD58g1nL5XK1WqV6fD/55JODg4Mf/OAHf+RHfqSrq+tyQeqr7naM&#10;IOxVd8miCkcWiCwQWSCyQGSBK98C+j+856ef+tjnVrlGurvd3b5Wu27bsp3x9aQW1JnEd5WIQMFS&#10;Uzct1jRIU9CaYh9pG6RjrVYDyYH/2traoEJTqRQ/MY0uM+lASQjR86xwDtM0XYqk/KYJTHY6m17b&#10;XL5y+NTyA9/u3775xne8ZfWrb9dGV3tGTEsk666WVvKBc/oBKgDRe+rUqZ//+Z8/cODAu971rp/6&#10;qZ8aGRnhpAIxhSK9oPUvBiUvhrQEmwq7LBICYYIFuQJt+QkjsA5+XV5enpmZYUupVPr0pz/NIX/4&#10;h3/41re+tb29/cq/FV6iGkYQ9iUybFRsZIHIApEFIgtEFriWLaD/zY+948Rn77kukR0YHRh846uG&#10;3/7mYHhtPUgYug/HCMRkrt8w0QS0BAR+AG8KjAOlAdqAbiyYD0AJhAW/sgDvhKEER6IlEOOGOOY7&#10;K56nmZYXaA3dh1aNQ3QeOProJ7/w4Ef+b1Cp33jzTTvf+obs6273+wc0M20AnI3vcL2iiD1x4sQv&#10;/uIvnj59+md/9mfBsr29vQKmL/uUvcLsKwQMKyEsZ8QacK6g+UKhsLS0BITFJouLi3/7t3/L9j/4&#10;gz8AwnZ0dIi64BpcIgh7DV70qMmRBSILRBaILBBZ4KW2gLHU9CarlbP5hamp8cXjJwqHj1qlciYZ&#10;T8UTfJLxeDKRgF6NJ+LwqUhcpULCPoJOstks2JEZc+bx2U0m1oFrODCx/3loUtCMqAv8lkrWxJsL&#10;jlc5dxluKjHl1iZtDf+sxUPH5x561D121HAbiEw1R+0sUFIQs4hQKZ+zCO/L9hC/Xt5Z+3MVfsZZ&#10;jbaDoWURvpktIembTqfx6KImwHfqJjg+hPIv9eWMyo8sEFkgskBkgcgCkQUiC1wLFjDmEolThndc&#10;qy8Hjemjx/Z98guL9z2qzeerpXKFT5Ep8VKxUMjn81CM84sL09PT8/PzrEM6QjdK/AEsBZLjT7Vz&#10;UR3DtxxS+acLxKRsqHtNDbjreLoTKAyoafNeY8qrH8wv19KJdFtm9uChI5+72ztwWCsWcOUSUChq&#10;V7kwsi4FMtfPutREYPRK6eqLWacowazoBGgU37RO2g7zKlqCEEwrrB9XWF/QLfURdHsxVcO1cIdF&#10;bYwsEFkgskBkgcgCkQUiC1x2CxinG7UxPXAHOoa3b+7NtS0cPDb58JPasVMW7KGpwlSZRCSA8mxB&#10;RnG9B6JBsrIA1/gW5QCgDSQXxiLguBB0yoGC5MKlSvSDetVtNC1Th6sECDdtoxY3qrqxZvd117/6&#10;FXqzeeTr3x5/4NHK/KxjKwd/ICPfciIxhMhtJYCX8LJyInHnuiyLtEKiK4i0VxrOOicVC8C85nI5&#10;1AK4bcFGw0xTE6oqBK3U87JfuajAyAKRBSILRBaILBBZILLANWsBo2K0z7vGXLY3+aa7Bn7gVRnN&#10;XfjaF52H77anltM6k/xatVmt18qaUzfietV2dUv3dF8ztXgylkol2MFp1utVxYOunF4XsCvgT8LH&#10;CowTOAu2M5oc6Pq27voqrFZMI8SWWdataTNW7+7rvPWmzC3X12v18U/d7Tz4UFA8sxw3HN1LB3qc&#10;wF54UsG2mpZfU8xryL9K4YKnQ+JTNp53gcPAAiGhK9j3PAWCYGIJSiCRFmQHwKsgWoGnAFkhX5EC&#10;CwUrzWcjO2ABDr9m77Co4ZEFIgtEFogsEFkgskBkgctuAcNtVl0tcBPxdP/g8M7rBzdvLjUaTzz8&#10;cH1hQmuW47ofs+xEPGXqEKFewlWATPGr4FFfzdcDD/0WwSrT9yvZ1hBNnheUKiRiZQf5lYZJCU6z&#10;Uc8ltOu3jNx+U2ffwOyRU2fufVA/faZL87PxmAoOa7ZCemkB/5mJVpyCZ/ImAKPFs0pCJfBnSIIK&#10;Zg1P/WxmNIz5GjZE6iaHyOECWyVlg2DTkJBGQiDaX0HPYWnCBEda2Mt+40YFRhaILBBZILJAZIHI&#10;AteyBQzbaDpasBQElWRO27J9zW23ZQf6Jk+fGbv/a9rp40mnmVRkasywbCswM3oMAGezbqqJdYXO&#10;VJ6tcx5a56FY8dYXdlaCGMgWWQ8BLnBTnLHO4cvAnbPcxqqutltu3HzbKzLxxMzDjy5+5ev2mUlo&#10;W83yXephmDZuXbC5Ks7VOYhJgYhi0aryLfiVbxCtVEBECHLe8yQNQuKqrGItSE1lQjpZ8KhsD2na&#10;8E9hZOVwcVxjN/4EsEqqhRD7RkKCa/kZi9oeWSCyQGSByAKRBSILXHYLkHmrQeSsPCgWerOjN3fD&#10;DaN7ridi68kvfXHxoQe12bl2z9eBcJCuJuG1LJhMlayrBdrUdwu+8i1z7itxqgDHELaGuDAkZUPI&#10;KJpR+VOzjJLjLjRdrXdg7evu2PDa23y3furzX5795r3a5JTmNrygNSmv6hB4+rnkAgI0hXyVE7FF&#10;KiCRv8T7SqIoCFwWvYGATiFKRVYbxhBQYL2VZkxoV5FDCFTlEFkXaUGoQGCd/TOZDCHGUBFIrQT7&#10;XvYrFxUYWSCyQGSByAKRBSILRBa4Zi1gpGI2s/NVz59eLM0tFbTenlU37B3ctMU5eXr8G/f6T+7T&#10;lpdj9TLOVxW3WWaevw7sA3EqIEuirgA5AQitJW89D78K+Srw7tmiArbI9vN4WccP4nrcrhlaENO2&#10;bep782syW9bNn5o8/Pkv1J56SiuV4sSSdREe6PiZWa10AyGxKmUKxAwlCsK5CpRkESwri7iIwdSy&#10;MYShohYIFylTYK6UHJ5x5XkFqbMF7y7cuXDtEiGsHHLN3l5RwyMLRBaILBBZILJAZIHIAi+FBSAS&#10;yY6l1av1pam5U2cnppt1fXS4d8euzkzbxMHDx7/xTe3QQWtu2ltaKOWXSpVauaJm6sF9apKeeFZM&#10;3DN535q+Fywo6DCMmcqKTOXzLSvCwq6UE6xUnbpOYAeWWQu0eqDlsqmbdg3d+Zrk6vVTTz52+lv3&#10;asfGNLKGterMhL+m3LpUkFqhOQV9wpgCN6kD28OgBPzKWURgEEbCCsGuRA8QGCqVEY5WYmkJs3ue&#10;LlaaE+YDk18lZAEqAohY0b9KqFrhbqMlskBkgcgCkQUiC0QWiCwQWeCyWMBcv3bd4aPHUvHUzVuu&#10;GxzoKyqYV2sUqtlicWFhoVYq6kze637ZdZaKtVKhli8slYqtSLHLy4sLC6ShWlxYXFpaLJTLREsV&#10;LCtwVjyrwkgFojENNQPCbooIlRXIS0rat2/fkX1Hh9ave+WrXtWeymi+p6eT6Uy75tne8f0LM/O6&#10;HuvqHdQ6OrSYNTlx9mtf+OJisbR58+Y9e/aQxJUzAhaZ91duYQQ9aC2yLhiaHbBayPuuZHBlo+wp&#10;8gNpBd8CeUNRrMBcQcOhvjZUwQrnyq/f/OY3iSB7++23b9u2DVB7Wa7W1VhIpAO+Gq9aVOfIApEF&#10;IgtEFogscIVbwLx+154DJ04kDPuGDVv7+nqny0uwqkalOWholXKpWlgGmjb0oG7a84Xawnxxrrig&#10;wCvAdW5udnZ2bmZ2fo5cB/P5UolcBqBYFsluIHAWSBcSnCHHGc74C8QE5QBhl5eXgbCn9p/s2bj6&#10;1a+/s6utIyiUG64Tb+9M2KnO8aMH9h1cKtTS/UPxwT4tm56bnnrgK1+fLRSAsHv37gXCAhwlUmzI&#10;iXJ28euSb5Yw5wKnk1QFQh5LhVcmZSAvA4vsIPuIu5gcRTMpgSaHLRWnNOGA2fPrX/86+wBht27d&#10;GkHYK/wxiKoXWSCyQGSByAKRBSILXF0WMHdt2XL40IFsV25w29pkV65ZrFXIqKVb8VQSN6/mwpw2&#10;M52s1p2GN12vnyoXK/nqYim/UF7OF5eLS4vLS0szxeXxUr62rGBr6DslKyA/mY6XOXphZGXSH6Yz&#10;VJ2K1xQ4+MCBA4cOPbV2dNWdd75aS5lFranCHTT9RFd7MeUvLBQaJ89myqXhwW5zoG9usfjFrz2w&#10;uDC/bfOWG3bt7mjLKXFDvVGrowEgmKuSt3IWcCRAE9wJ4oRXnpmZ4VsWgDgbWSTZmGxhhT/n5ub4&#10;kwPlWIG2An9VvrISkcca/CmFsyeF0DSJQkDraMs3vvEN9nnFK16xc+fOCMJeXU9FVNvIApEFIgtE&#10;FogsEFngCreAuXXTpv2HDtuJ2Ojq1R3tHU613qzWUKr6tSofs1gKiqVGvbnseovgTkNfKpSL1TJA&#10;FzjqKs8uv0mMgMDXmm4YjVVIUJGTipZUfhJ9qlhkpXcUyE+EBE8//fThp/ePrFl9x+tem0ylKMLW&#10;jJhuEEUrm0un3WBpfGJheiqeTnYOrUJv++0H7p+anty8ZdOOndeBuReX8zC/JERAr+u4apYfrClc&#10;qcBNWQ9XBJUKDBU4u5JCFlGvhOiSdeFihV2mcBFCCJblJ1HQSksp7f7776f5t912GywsrbvC74OX&#10;rnqRkOCls21UcmSByAKRBSILRBa4Zi1AOCw+iE79ZoOkAjgoNQnTCnd6olmfcL28ZjWCWLPSrM8t&#10;BDPTicVZo9nw640mObtqTYekCL6h+4bpK/ZRAByoUeQEgvMEBYYspjCaLMA7mZrnWwIXCK51VcYE&#10;FeuAKF4AYxXOAF8o29IGRoZvvXXtTbu1oDn14EP+I4+nFubM6nLSCMiPW2lU5gvLkKiFfIHTFwt5&#10;MCXngk8FTfItbCtQle0iGJBKCjUL5yr4VbbwLULeleEL+DOU8wqdTG0l5JaQrxwC+XrmzJmzZ8+y&#10;IqQs+4SxDq7ZmyxqeGSByAKRBSILRBaILBBZ4PJawFAAERSrEcSKqFGkMbC1mO3b1qxpzFl2OZ0z&#10;u/ri6fZY008Xi73VUq9tdcdjaZIb6CbpsVRAVZJkGTYxpJgul5D+Ak/5DuOnhvGzwowD4iwlsQtk&#10;kQACEoBKD3TNCzyXSLFe0/dgeWuuofX3r7ntps27tlfOnj3zta+X9z9tLk63ab7lNXG7Wmauv1Ru&#10;1htAafS3Ap1FySp+V4I7Q6mDOHiFCFs8z4RkDRURHBu6eYX+Z3IBxKOLU7AdFEvzWeFAELNSBufz&#10;HBgyzRETeXnv2qi0yAKRBSILRBaILBBZ4Bq3gOG08sMCY+OxWDqVSmXSyWwm0Z5N9PRkVq/u2rmz&#10;5/rrk8Mj4Nt4udJfrQ+b+tpsZqi9rT2dTsYTsRjHxfgH8MrRfAPmhJiUsP8hBAyjxgpSBOQBFkNY&#10;qQJ1tVIPgKJVJKxW0FnfRaXgsbXiOlXddDKZ1KYNa2/cm8hmjj/55PFvfTO3uNBRb8aqNacGTmVf&#10;H+AbgGE9VxQCYMow5ayIAUJQKwrdUKQb8sSiJVjpkfbs0Ao0igpD7sLgUmAYr0BgrsQ0CGPiSmCv&#10;a/w+i5ofWSCyQGSByAKRBSILRBa4jBZoUbCGkUgkuzu6+/sHevv6u/r7ugcHNm/YsGbLlt5dO9r3&#10;7mrfua1t1aq0p1nTC2stY2dfz561azeNjq4a6O/u6erqbO/qyBEQgGCooFgJ7M+frEtsVFmEiBV4&#10;J7P5KzPBSigufqI+gcpZCxGruFhSJziB3yA1ASkSUJR2diWv373uVa/0U8nTT+7LTC/1N710rWE0&#10;mgYZs3TTdz0KL5SVEkBkABLJS4IhyJy+5IOlbrKIM5mEbg0TMQhBK5Ffw4gKQtzKIvG2pCHSFn6l&#10;BBA88F0aG6ojLuMFi4qKLBBZILJAZIHIApEFIgtEFlD4FXcp2NPuLgVhe/r6Ovt6uwb6V3d1d/Z0&#10;Gn1d/upVnXuu27B3z2BPv7lUjs3NDhr6xt7utYP9qwZ6+/t7evq6unoUZiWrai6X45sFIAuElTj/&#10;oDoJNRWiWPGFCtMHhGyoYi5V+isAoIKwrRRZNv944EsHQNl0zJg2snrVa+5Yc/NNuURq2NfWJ3O9&#10;hp30NQto6mvEIyiWCsslFR9AeFYJ2hUmHUin00BtFlaEOWaFalN/6szCOgsbFSXdShUrTWMdryxJ&#10;NssiTeNPURRQc0niJTtIYxUQj/jX6CGLLBBZILJAZIHIApEFIgtcbgsYJEWFMISXjMcTgDbo2Fg8&#10;gaxVrzdgTp2Y1WxLJ0dWDW3auGpgKGfEJw/uL09NGvV6HGmBHUumEql0IpVR2A5IB/ID5wkN2XLE&#10;UqoAWZdEr+E6+4euTkKLyp7swn9wtoBrk2xblkXGLd0ykraJ/qDQcFzT8vp6h3ddt2Xzli3dA6Nt&#10;nd2JVEI3DREeNJo1vLCIodBaBFliNKokat2eHnhjtQhVzNLZ2Sl/srDS398/2FqGhoZGR0fXtpbV&#10;q1ezvmrVqoGBgb7Wwgr7UBqoF3QrMJe2r8wHFkJYoWOjJbJAZIHIApEFIgtEFogsEFngsliAkFVM&#10;28N6OqYRWLrGnznQZdMx2qymR6AAo2GkZmOZ/Oiof/11ta3rK5ax+PC+7kcPb8sX+rV6GiBqJWta&#10;JmXH25LptkQqBunpeLYCn5anfMRa0tbWIpBOcsBCxPInEDPM4CoJWg1TOZgR19UJCE6gIG0MjzEX&#10;RUHM1JOakSgAVft7Yps2bLzrddmt29v8Qvfk2a0Ts9sK5WyzUg+aNVc3KnYFIYBLvC90A63EswBh&#10;8tLqBswsvmu2pQBtzAZt26ahPvwN/hb+GKQLGF0pihAKlm/wroDg3t5evkGurIyMjABnWQHXyuFK&#10;XmwYaAn4Fih/Wa5WVEhkgcgCkQUiC0QWiCwQWSCyABZQACs0hHClMr/vtlSgqElxiVoqFcq+G+vu&#10;7Nu8wc7ES8uL04ePLJ864+XzQaNOitgYeWLBnZrvgIZNXYMSbZWj4V/VUsGGClQVNstVIVtDUlb2&#10;FLcqvoF9si4RZIWdVTU0NDNmm7YFY0zABLuvOz086LVnCvVyhWS3p0/XJ6di9ZoVgJ6hh22OsQxL&#10;eZUFGkV5vncu1kGrtID/Wni6lYOWf3RRxLKAZSVUFjib38QJTESxAknZASwrrK0wuLKwziLyA9Aw&#10;h4fAPbrVIgtEFogsEFkgskBkgcgCkQUuowXOsYOCI8OoUq2IqvhEEV+qvLi0OD4/e2ppbsprlHLp&#10;jpE+4rDmT50uHz3uTk87y4vN/HJ9aTlfKeXLpWK96uCEZZmgWDzFLHyz/ukiWgK+QzepELyuBLWh&#10;I1RLDqtYW6hSAh8gBSDmV4MwsV3tza72E27tbH5udmp84qmnqsePZevVdOAkdS0bi2WSKZzLCJWA&#10;sUQRizpBIeFWeAD5wPmCX1VYXF/5mYUYWgC3QGcJswAFKy5fYSUF0cqeUkP5hpft7u4Gy4J05TqF&#10;utjLeNmioiILRBaILBBZILJAZIHIAteyBRQJSftBY/gkrQz4Pz+3lF8mTUCRxFYzy4snF+eOFJaO&#10;N2tFS3MtwykVy2Nny8dPVE6eXDp5YvzQgVOnTx8/dfLU2bGphbll8tDioY9UwFNQVaAe4C900lca&#10;g1Z0gjDklqgIhPiUKAHCv7KI45QVs/nEAZPpDLgyyKSXkvbTpaUzJW2+mJ85daJw/EhiYa6jWe9A&#10;cIBO17KVilYhVSWEFYipRAWQxBrqX5jmRrVG4FhyHORJMRtmQJC8BmFILNE5yJ+Su0ECx0o4MGma&#10;3EAtQtfAFUyUtUDY8KeVVPe1fLdFbY8sEFkgskBkgcgCkQUiC1wWC5jbtm07fPgwE9/kQQV7SaAr&#10;lmq9US1VSXY1vzw/R96r/BJJq/KlslvOt/l20g0qtUqhVvbgNwO92qgvuW6pWFwu5Mm+RWBV0gzU&#10;K1Vcq5o+iQa+49clIlGhM0N1LPgS5AcoPHny5LFjx9atW/e6172O6XggIxBWZvY1C9EDTlsGKlbd&#10;jpGCYX5x8XN33106Ozky2A/t6lbLBDlIZrLxVIaUCcugTpVrTEFPBdMR6BLMtValYmHWrjD3rGB3&#10;iY0lAWLDDF6sS5oxUTiEi6BtuQayLnQsfC0Lh5NglgNvv/12LCxuXpflgl11hVyzDb/qrlRU4cgC&#10;kQUiC0QWiCxwFVnA3L59+6FDh5gu37RpE5PgEvkfrjFfrpFrlUxTCAkKtYoTeASSiifT60dWrxte&#10;05ZJk8fKKZU745mRtWv61o0a2S7m+Wk5zCrhWCulcrWk6EqfNFuttFuyhMpX9hQUC/iDcwXCclLw&#10;69GjR4kA8NrXvhZUDV4U7SnQUAWJZX/H000VPsvV/LnZubvvvsdZKm3dvWtopL+8OFudmW9PZWKZ&#10;zEKtsuRpDkG4Wuxp03UArnMLpM1aILHX3Ozs/PxcPr8MCwssVS5klhlXIthzIV0l7CugNsxMKwA3&#10;DJ4lTlrSHKGWZRHOGETL/kBY0PArX/nKLVu2YN6r6J64vFWNIOzltWdUWmSByAKRBSILRBaILIAF&#10;zrGwzNTDfYIaISaFhpwvVpqVqua5hNjKdbZ19fatGiCo1Oj60Y2rhoZjCcupFvWFfEdgDa5d071l&#10;TaprpJOMXblcMpuOJRM4Q7WSGcDBKi0BYFQ4V1HBSiIuyUALHISkZOadjeDX48ePr1mz5jWveQ2g&#10;VtCtomBZjEDpABwSiZkIWskpNj87d8/dX4b+3XD9ju17tyXdRv3UWavmNmOxRc2pxDOuo07RaDYK&#10;xcLM3Oz84gIMMdoB+NBEMklMrd6+3lUqeNaqwVWr1q9bz3kxAvGzCKdF2CyqJNwwhQBJsQwLxKpI&#10;I0RfK61YicWlReQeu++++0C9r3jFK6C3Me81e7dFEPaavfRRwyMLRBaILBBZILLAS2eBcxAWEAn3&#10;CVkISpP0qrVAjxtmeyZL/q2Ons50NptOZlLxpO7HrZjpNCvu8oJ/diZYKult2UZ3OtYGro0ncKFq&#10;y2ZyOYpCjRqz7GpdCUkF50nWWYF9kjdLaEt2xgUKsAgLe+LECWoChAVBQmdKWgTFcBqeqVm6QrDK&#10;U4yiCkv5b9zzteXpytCWtTfftmvQNmqHT1ZmlwuWUWlLVVPtKsMWfCrJbIuFpeVl1jmqv5fsDX3g&#10;1A0b1m/YsGHdurWjoyNg88HBVUR+Xd9aQiALliVaFkAWzBoKDCRGQRhFQRIoCHKVbGQ0Cgj7wAMP&#10;gHeBsLCwjA1eukt4hZccQdgr/AJF1YssEFkgskBkgcgCV6MFzD179jz11FNAWFQEfEM3CrLMxu2O&#10;9mw3sauyGa/pLs3Onzl56vCRIyfmJp4+sm/s5LH8xFR1ueBoOoLX6pmZZr5UyM8vebWSRlxWIw15&#10;GrcMULCh8lfJhL6gWBbJaBWqCCQ/FnP3p0+fRpgLskRIQIDV0JefFUhYigXBEtyVkFgISxcWF7/w&#10;lXvOFKfX7t6464bdCd8qTSyUl1CzlpOBlgpietBcdAqT5QUksAkzRjLc1aNrR0ZHVq9e09fX39YG&#10;yUoyglQrf8K5HLNUSaoKsJaYryzDrQWhMNUAlYLyERiIRxewleZI04C5EuyWLYwBHnzwwYiFFUB/&#10;NT4YUZ0jC0QWiCwQWSCyQGSBK9kC5saNG9HCQh9K9H4wHCvAR9YBmmC1sbExJvdZzpw5Mzk5eXrs&#10;9NipU1NjY8vjk+XZhaBW11VSrPrM4uLZ+ZkzywvTxGkFjdbqTLZDmJI+QNyeBO2p5AXPhBoQcMM3&#10;5+KMHMRZQLHwoK9+9auZfBeZqewmR4kCVf5cWFj48pe/vLiwsGH92i1r1+rl2vLkTENFQqhRn1rd&#10;aXjNcuDVNSOWSJOEq7u7lyCuuTZcv2KUA75EG0uLWKampiYmJmgg/mSyUA02zs7OSswE9AxkPSCp&#10;gTCyAH14VlAsiFbcxQTChhUGwj700EO0CHeuzZs305ZrFsldsw2/kh/7qG6RBSILRBaILBBZ4Gq3&#10;gHLnOnjwIBANKlSQKxCWP4F3c3Nz4NdTp06dPXuWdUCb8tMvlpby+Uq1jk41l0h1JOPttpnRvVJ+&#10;aXZpfmx5abJcmStWFvL5WrWqBX4mnZOgqqIikIQFIg9QWtln/hR3Ls4FjkRIcMcdd1ANAbihs38I&#10;eWU7EPaee+5BIrB6aHSof1WxXJ1ZXIDeNSqlWD5PglwDxBuLG9lcrruvvbs3lc7ohgaFSlsEsCJa&#10;AK1yUqAz39hh//790MBHjhyR7QBZ9qH5hNwCyGIi4appDtZgI0VRbfHuChlH/gTdPvLIIzDNooWN&#10;3Lmu9uckqn9kgcgCkQUiC0QWiCxwRVnA3LVrF7gNfAk4g2Vkhdlw8CuoDg6SFQhFtsikv9CNbqCl&#10;O7pG1m1cs3oUCJty6vFmzWrWi9XqQrVeCoxaoLFOhlfSwjLnL2pXFdu1FQ6W9kuyAIlRIFFgAayc&#10;RWAlUtQ777wTLaykyJKQrisBonCxIEhY2OXFxTXDq/sHhouOO1PNa34TOjdTKCWcBofbgPKO7mRH&#10;p2bb+UIeunX8LLB8bHx8fGZmhtYJn0pLKU1iDoA+kQrwJxvZDUQrcDYEstSczAVUCfDKbhCxEnJB&#10;GiLonKIEwhKRgKBaEYS9om76qDKRBSILRBaILBBZILLA1W4B87rrrgPC0gxgGVQoAE5ISoCdRAyQ&#10;Foa5Ut1G0w30TGfPyPoNXb3dbrVUmZ1uFgudCZsp/8CKJ4lL0NGBcrXWrOFPRZAuEJ6wvMLvipMW&#10;QDCEpxKUAMAHhGVBSACEZeJetAfnSQhCLlaEBDPT0+vWrB9ZswFfraVa2fSauUYzRThaAiaYJrkQ&#10;iNRadd2JudkTp0+fOnUSYApsVZ5erSQFzPXTZPQSoEzYXyb9gc40XOLCihEAqRzC6aanp0G9EpQA&#10;XC7ZGSiHQiSELVaiIVSYfZ544gnOAoSNWNir/SGJ6h9ZILJAZIHIApEFIgtcaRY4B2FBiuBXvqEV&#10;JQYq+BJUx0YwGZUWxafiNQ0IUZ1o/nrMrjQqc1MT+bk5p+H0t2XjyUxHtn2gb2Bkzepcd2dTC6oK&#10;KSqwCMID81EaKBYKFggbIlFWOK9EgUWWCkUKhEVIwBbBzULBCg0camFFSACEnZiaHF2zZmBoqOH7&#10;pFYAV3bEiAOWDJyqB/z2AmDm5Oz00dOnzs7MFCvVbFuuv7+fOAO0TmIjiNoVBL+jtVA9cdgCUgu9&#10;KmdnZyFo+Qkrsc6x1I19JLqCxAuTvLIc+/TTT/MTEFa0sFfahX/Z6hNpYV82U0cniiwQWSCyQGSB&#10;yALXjgXMnTt3AraAYqBTQBj4VXAbyJVAV6A92FDMISyjituvAGxQr9bnlxcnZ2dm52aq5ZoXGEnf&#10;jZvoYuMDnZ0bNm8Y3LgOUOzbhCPwJQoVhQgXS4FgWUE24q3VmvDPcl7lLnb6NEICgmqJFlbUC+ep&#10;YNkeamGn56aHVo/2DgyaRNpquF2pdH/fQKqvLx3TqpVac3nZLZcW8otz5bKWzvQOjqzbtAFalGhZ&#10;FAJXCoEqZLM4sVEfBAZUA/mERH6FScUU4F2J7dXK+dXgV1AsOFUiwlJUmBRX9BKUCbdNi8SdKxIS&#10;XDtPVNTSyAKRBSILRBaILBBZ4GWwwDk/JJCZzJsD6SR0PzgMSEcIVVAsMln+ZDugDXBGqlcgbRE6&#10;cmFutlZfCLTZwDhdqC6Vys1iKVYq9trmxoG+DatHQYroa0F1HAV/ySQ+ZwEHM1lPsCqwbCgnEIZV&#10;kiAIrhVQKE5gFzTEOVxrmirclq13ZLOjfQOrh9f1bdic3bK1c/MmPZOul0tBYTnrNgezqS1r1+zZ&#10;fT3+VbfeeitsK7FgiZNF02gmkJrzEpX2G9/4BsGwiEWABUT4K8lvqS07A3OpPJUEwoL1UVywYBOY&#10;VyGYQ8Y6TNklaDtiIl+GWzk6RWSByAKRBSILRBaILHDtWEBpA6S1YDWwppCIEi5AgBfrTLKPjIwA&#10;41ivGEFRc7W40ZFOdyfbutKdblvX2Wx2uqu9YsX7dSs3Oz3/2H2F04c7/GBNvGNTB1FYV3d2dFNg&#10;s1TRKo2klejo6iUVFmUCcEGQkJRAwxC2gh0lWQDoUASmQgMLPRyG2ZKwrAR8TRl2VzrT2dmeG+5v&#10;37E5vn1rffWapYGRfKbDNeKkdu03tR1d2TvWDt21bnjzquGhrt6uju6unj49btecamDUA03Bd5y3&#10;cGLjG7Qt2gAJkQvgJhUCFQbQwyKLcagGJC5iBhHXCo8rMJdF4oiFtr127qeopZEFIgtEFogsEFkg&#10;skBkgZfBAio7F1Pe8IiSXhU2USXWisfFj0r0r5CLQoiy3SbfbBZBaa6jHRjY1YPaoLXsXrt668jI&#10;cHtbpZSfK+YbhqXh2hVL1u1YuiPTM6IEssOrhnp7erv7ejt6utvbcpQmIgHOCEoGL+L7T0Ar0lkh&#10;JBABA3hRNAysCJwVcpR1BLuf//znmfRHO4tT2sDAANiRckRWmz97tjg35xULWrMB3rST6Vx7dzyW&#10;qGZyEKPlSmVucYmss7OzM6RkqFVrrqsEr+JqFoJUzgXIBmpTOOBeYL2EgIWLpXoSF0wEuxzIQrUB&#10;5Ww5cOAA+8D4btq0SUQR1+YSMdDX5nWPWh1ZILJAZIHIApEFXlILmEypA2FhWG+55Zabb74Z2QCk&#10;I9PrAEEBi4AzKFKRsQJVh0fIbzWC8/6mjRs3b9q8cdMmkmmtXbd+17YtW7dt7untKOYXlian3WKN&#10;qLHrVg0aqwaH149uuG7bdXt279y5a8P69QPDQ32D/cRWFcZXsgZQMpwrQlh4UPAo2bmoAz/JLLyQ&#10;mgIfpVZ8Q5R+5jOfwbmK0LY33HADVQK/Ug6lUfJAV+/I2jXUbgjyuOYGxXrCsHKJ+JRhgjor9bqn&#10;BbFEIh6LZzPZPmIr9PRhBJoPWqUQ+FRcvoD1QHwoWGwi8QeECcYmnCL0TsM+kp0BE7EAZGGIiUjA&#10;/uRoiIJqvaR3cFR4ZIHIApEFIgtEFogscA1aQP/RH/3Rf/iHfyBH17vf/W50ohISFcUqck8WYKVg&#10;R74BlOC2TFtOSQ7iCRXolcBYBChQTKSfM4LBbKKrnC8/8NDiA4/VF/Ld69dd99pXlV55R9DVtmDr&#10;RdeLW0nT9ZUHFUmzSio0FVPwIFGhMJnB/9a3vnXvvfcSjuA973kPUFKoX1AjAJFZe5BiGLuKOuB3&#10;9Ud/9EewtjCdd911F3CTSrKP0KVZ8oL5jbZayTh89Mznvnz60ScTHdnhHVsmd+5K9fQUdYNP07KK&#10;5TIxsQzf020Vs1Zy4Up4AaGfJUsZppDYsRKFQMI1KE66JcMIiWTQMxCWChB768///M9p6Yc+9KG3&#10;vvWtIOAwPNm1dpNFLOy1dsWj9kYWiCwQWSCyQGSBl8EC+g//8A9/4hOfYLL7fe97H9hRgmqBXIFf&#10;Ml0OaINTFAISHFZvNhQNaZjEdxWxgYS+gntsy8SG4+bA/JL91JHZx570A2/T3p0d7/rRemfum2dO&#10;fvGRx4qlety0yP3acOvoaSWalWgJ+OakRNSiApCge/bsASYK+cqpQYqcQvAigBLsyJ/Ayocffpij&#10;kKjiN8ZkvShohTMGLluW1qa5vUuF5NFT1vhkb1t6dONq78abs0ND84Yx4bgVy3Z1hZ7B4pmciuFF&#10;S8VlTUINSC5ZFAss/ET5VIkTiVpAIhXwJ7AVRlY0GMIcQyd/4AMfILzuBz/4wR/6oR8CwtKcl+Fy&#10;XoGniCDsFXhRoipFFogsEFkgskBkgavdAucgLPLT97///UzfQx9KnCnApQRkFT8qtgiuBcmpBF1E&#10;VHWdwA9gIEU0azOXbuvDbZnNVqx7Ym7q2/dNHj7ApPrIXW/QRoc+dmDfn3/mszOFKlP0lql7gWsE&#10;Co+u1LZSiPhFsTCJH0pgxcSiQA1JWcHW+GCxHdYT7AhUkmgGEsTADwxOZDTqHbXGBt3YYBijydhA&#10;eya7Zl3ftq2Vrs6TnnemVl9sOpCtMTvGGShfICyHi3uZnIWzcwpgqGQUk2RjobgCOIvqgF8lXoEo&#10;H8Div/zLv/zUU0/93u/9HiwsEoWr/UZ5wfWPIOwLNl10YGSByAKRBSILRBaILHAxC+jveMc7Pvax&#10;jyEn/Vf/6l+9/vWvhwRlZh8YJwhSsKM44EtIVEk2qwhaZt3JFguEtVoT68msrQftdqxf1/uAuvv3&#10;H//mN5bHTvcPjMS3bf74yWN/df8Dif6hG266Mdee0XRf12JgTQngJWwrGgaEsKRyhVK97bbbwIuS&#10;BEvyYMFurgx0Rd1QwRIDC8yNnJdQrxJZVurMCsID3fNry0W92ehPWN3VUmp6Ml0obu7q7tm+Tduw&#10;bqYtd6LpjJerDR+YTjKvkqgIOBxeVkCq5FxgHYQqEFYMwrekGWML5KtE5pK8XBTCdvJ4vfe97330&#10;0Ud///d/H54bXjkSEkQPYWSByAKRBSILRBaILBBZ4HJZQH/729/+yU9+Egj4W7/1W29+85slnhT4&#10;j28hFMFeQsQKdBO3fUXQGjCdKt6VSgJrmb4b2IFuOa5drfbqfnp+7szXv3b6oYeypYa5ZdOnp8a/&#10;OjV125vf9u6f+amRNcOa4TtN5RQlE/QS+X/fvn133333pz71qTe96U1QwsQBAEmLsxdnFwpW4Cnf&#10;IEvCuP7qr/7q0aNHf+zHfgxF7/DwsEgd+JUKa4FbWyovTi84gWOZzvz+J8bv/lLj4JEbrFh6/Vpj&#10;29bmxvULudyiYXpWHCDtVhpyChG5SmQxFjaKvFVUE2Ed2ELdREggEWFD0jqEsI899hgQ9m1vexsQ&#10;9nJdsKuunIiFveouWVThyAKRBSILRBaILHDlW0DRn8IsArxkFl48mcIgVsI4qrxcrXioEjpKLXaM&#10;ZLOWppvM2bs+ubFcP1iolBdj2hnbn25Pdd54Y+fOPY1Gvnb0aN+pqe0Vj+BSa9YQoWBwCGf/0dU4&#10;bA2T/mD1aGdP9+DAwOrBobYYqtQEZ5G8A+zAChwn6wS3AsuyzqQ86yI/5Zt68enr6xkYIKRA9/Dw&#10;Kj6rV4+sWrt+/a4diHG7hwd7V42ke4bH6tYJP3M835g6vaQfX+wdL402jEEyihmWqsHwSNfgql51&#10;wiHqtloF0urr7GpHaAvDKo5lksOMkxL6gEX0A5KDV/Ari2heRQ7BRsD0c2RnuPLvj6iGkQUiC0QW&#10;iCwQWSCyQGSBK9AC59K3Kv+neByceg6dthCb0JkS4V8ITvaGNBWlAWIB+YZJVdmq8suVUkl5fqE3&#10;8FwvZmUGekev27Z601Y9Ea80ysmEnoppTPD7DU+DqyUWK0u9Ro7XAvEPSqVKrdZwlfaUeAjoGcga&#10;wDesMOUzvy+U8EpKT2AinmDwwyqtl+eFmWxbuwXAc0WUZtKxVNKzzYLTWGhU6rn2mm1NTIxNHNqn&#10;zU61OU2tVl8ulMg8BsGrB8h8nUazQWnQubqmkt+KY5kEIpD4WZJvVnjZ82p1BV7jqEqRBSILRBaI&#10;LBBZILJAZIHvMwuci7e6EpxJwtVwclyEBGFoAmCiwFbEBqyEcLbZqIE/0cy6jldoNJY912nLtG1e&#10;v/GO1yQG+zXTH+lIb2rP9hgWsQLcIEaMA9cHJuogTXCob+iaZRDZKlSUhqoASa+w0u6iFhCFLjCT&#10;f1oyh5aTWQttKzZUw52L3LDZnt7ejv6+RFdHLWkXY4Yzurprx/ZELrF86mjj0IHs4mK81mrR4mKj&#10;VEJCUS6WCiByQHVRtVEQvEgpBMSLrcSdKwybINW7ZgWv32dPRdScyAKRBSILRBaILBBZ4Aq3gEoT&#10;IMmuhFaEX5T5esm5xXQ5f7JRBAaC5wS2SvApCQLAUq3ColYCX/lmEZ7AR97a05XdtMF87at69u4e&#10;Gh5ERbDBC1IO6NPMK75TsaQED4D8TaE1zaTiqYQdVxGpxIFMwKKIcUWGe56qUs7bmrPX1DnhSqkk&#10;rmatnQ1NfUOcZonVmutI9XZr7VmvI2ts2LT5B+7ccusNSUsrHzsan57tN8yuZLI9Fk/Ds+rAaYWP&#10;gew00216gHVayp+ST0EWdhDSWowmFYvw6xV+r0fViywQWSCyQGSByAKRBb5vLHBOCxu2B3ym4qQC&#10;6VoolmxVxLdiQYGK7lPgrIT0FzJSdmZjIhPH66mjrZ3EVn39Qx2DQ/G+fmNoSLtu6/Crb9++a3d3&#10;03efPqIdOqoV877pxZiCb4U5gDtlMt4y+dI8RaSecx2TuAdCACv3rBXLSrDYWgd3PsOC8qeCoABK&#10;Ag04/MMvgFmwOdENmol4MNjfuWfnyKte0bNxY7lQLp0629Vo7uzr2jw8PEIbVYYt9Ljn8uuSu4tm&#10;0kb0r7RdwsGqxiZILvYdFjbE1hGK/b55MKKGRBaILBBZILJAZIHIAleyBc652Ic8YgjCVAquFpAF&#10;vIpbFSECRp9ZWCcCABvDZf2WDWvXr11HjqzhNaPDo70DQ3a2XUulG+1d2R07BrZuZbL+5ONPzD70&#10;oHbq+IAdpK1YXCccgG+4ng53C+0K3FTaViU/FeWA0LGh2HTlSkjKtvCq2lPh3JaEAGysICxfCr36&#10;AFj+Na2YrxsOn4TtD/Tqe64feu1dRufA2aNnKsePrze8datWrRtaNdzfB/Pc3tne1tHe0dHV063a&#10;DoKXZgLo8STDJggtBMRHrlpX8s0d1S2yQGSByAKRBSILRBb4frXAd1hYmbIPZaaywkZ4WRhHQBuk&#10;LHgO8Lp69eq1rQW8ysKfLAPDg4NDA/2EBujo7Gnv6sh2xBNZzYprelxL5grJxJlG+dTsxOkD+2Ye&#10;ekA7ccLwg4Rupu14Jp7gO2GRT8tOtIK/iuM/55VIXqGQ4LxrIHVDZCC+VvINNYocQEFY/rMMIn6B&#10;X2lk3CLpgIWLl24FtXRSGx3tu+OuNa94nW4mFg4dahzenzKMge7uNaMtcD4ysnbdOgXIR9eAXGm1&#10;IFf0wcJAS3SCZ+PXKIDU9+tzErUrskBkgcgCkQUiC0QWuKIsoGCiVOg8l38BjrIIlASxMYHOlDpI&#10;TuL5i7RAcqumE2zOWqm0boE+FfHZ4kfNuK9Va+5EtTLmVBc1b2Zm4tSDD+Tve8CtVDXXA7Nm0CHE&#10;yexlk0jANhT6lMBVcMChYuE8selKpCgSVYJ+wYgmWvEURFQQ6glgYYGwlmEZbPL8ZMJuWMaiZunr&#10;N2+/464Nm7Y1l/PjTz66NDcHZZvJIp1VTWspgVUYLxZBriKBDW0SodUr6j6OKhNZILJAZIHIApEF&#10;IgtcUxZQMaFosKcFjh6Qj6up61UtqJG4YMUijKNguGeDXdmY0hJaYHm655Kgii8gr9pVo6ggpeU9&#10;f8yJ1wc2VIJE9YlHE1/8e+sbXzVPHzLHT5qHDsfOnHDnT2pLRweWTqx1l1ZVxvUTj7TPH01P7m+b&#10;O2KdeoyPN/mEMX9Qnz+gzR/QZ/drhePB9FPd7uS66sxQcSJ2+knt7FPW/GF35unG/P7a/NPu8tHK&#10;zD4vfyBY2GcWT6ZOPz5Sn+2tz2byZ9Mnn+7Kn9YWD2gbtdWvHOrL+ZV7Hyh/9u+0s6e0RM5L96St&#10;bBJ/Ldt2Yyr/wkq0utKj67wbZWV0LfF+E6c0RRW3KO1oiSwQWSCyQGSByAKRBSILRBa4LBbQ3/n2&#10;H/74Jz+xe9fuP/zQh974g29ScgLl/4Qy9dLKDyMJhOpVgbxNTStNjv3Fn/ybe/72H950/c272tub&#10;R5/qD6qxrdsSPe2BqVdLpRqe/wmTcLCTJ08fOznNpP0Ne/eiXiCoVSadphAlKkBnAKbE9wtEqAU4&#10;WuUL+W9981vuYnXDpnXrNq6Pp5NNonSBtNHRtgJ1wbkS0NWrN7PJ1NL8wmMPPULY2jVr14xu2miz&#10;c73eGfixmdnaoSP6QmFi++Ytb//xwbf8mL9qNWg+HlNMsqeZ+JyFhvhumFdBq7Ozs+973/uefPLJ&#10;3/zN33znO98JXR0OAC7NrFf/3t+N0a7+VkYtiCwQWSCyQGSByAKRBV5WC+jveOvbP/XpT+7eufsP&#10;//AP3/CmN4EWlQIAdUHsXLqpS62OQNjwqKarOeXl//wnf/SJv/qbn/uht//ItusqD3yj/PSjc7NT&#10;uZieyRmNeJNAWzZ4UVG2ZsYyHNeJ2TECETgOycCIk4WUIQhsFTaLQF4EvmLxXD+RjJMIwXDPMZwt&#10;5K1433MOXgERu0iCq7tOYFtsDZoNLZuNEbzW0bQGOwdaytK7yelQa9YXtaOBNnDDbTve/Yv2nT8Q&#10;tCdLpKU1bKOpx+3EJUFYdsYCU1NTv/iLv0jKXIGw5PG6ZonYCMJe6hMU7R9ZILJAZIHIApEFIgs8&#10;rwX0d/3oOz/+sY/v2rXrjz70oTe84Y3PAEAfOvOCB18MkUhwWTlk5T6Bq9UalT/4w9/7yN/+7W/9&#10;7C/8i9fc6Xz17pOf+0T5xHRnyh+8rkO/LuHnnCRAVTOKCTtnVFW2rWYTJAoAFf8yQCzF4q5FajAC&#10;ebGdtF6spJJJfnAc4nV5Bs5drbhcCkO3cKQKE0t7FK+sNsHiEkPAbdarjYaBdxfZXx0PNzJb08uF&#10;4vi36stOcvC2H17/s+/VbtxZAylrsUSA19n5IWmfF5NhisnJyfe+971PP/30b//2bwNhEdeGGWif&#10;95J8n+3wvOb6Pmtv1JzIApEFIgtEFogsEFngZbCAuWn7lkMHD/YO9r32rjtxw/fE+wk8yH8XWp6D&#10;TRSwch5kCRytXK99+d5vHDh24tabbrllw0Zzdqpy+njz7LQV89I72xOv69dvTJqbAn1L4G317HWB&#10;tckK1mn2ZtvaEtM3GLEtscT2pL5Oj22OxbfE49uTNlu2JeLbktpaTdtssj9brE2mvcGyNsfUZ0vc&#10;2kqZlrXRsrbG1Qobt8W9Nb6x2Ypvjic5fFMivs6y1sXMTUlrS7avnlhcLsxM5nUr3TG4ym5vdz0z&#10;qBtm7DuObivVrhezg0RUgED+0pe+ND09fdttt23fvh3XtGsWyV2zDX8Znt7oFJEFIgtEFogsEFng&#10;mrWA4RTLuq/FdIOYAEy3AzhczXdac/IXY2EvCG0viF8VdUpMrVQilUgSbQBGVovFtLa0a3q5lKd3&#10;+jPBbNHK22tsbbeh7a2a180b1+va7iC2x7D26OYePbbX4FvbFdh7DYP1m21tl6ftcPS9hrbH0Hd6&#10;xnWesSswdvn6Tl/b7WvXB+p7R1O7ztF2etr1Gn/yKx/tOk/b7hg7KdbQdrjatrrBT7s1badu3RA3&#10;fnBg4PbOcjD25Fc/MXbP3dr0TELTbWKCtZZnm+JiRoDoZWdJPAvMlaQM1ywFe80+V9dswyUw35Wz&#10;XLMXImp4ZIHIApEFvu8tYN6+cfvZ48dH+gZu3rN3sH+g2aiTIavZbDgNvi+wNC6yPHtXmEg2IjRd&#10;Xl544FvfHjt2eu/6LXv6e83pUxMHH21ry2e39ow3SqXqYldP2uzRtVTF04q6WfeCkm41fKPq6xXd&#10;aARGxQmKmt3QjJqvlVn3DLZXvaDo6GXDqrNnYNQ0q8En4HCr4lo1zWZLTbccjV/Nqm42A71CUbrp&#10;6kYtMMt8dPaxOYTDK3pn3IgbxdnS/Ik5eOOBzi6zs4M0uGUs8cyyso0XswN3DDlp5+bmYGGXl5dv&#10;v/32rVu3EiPs+/5Oeo4xzzXb9qjh33MLRJMA3/NLEFUgskBkgcgCL5EF9D/96ff+1d/8jZVK3PH6&#10;uwbXjORrFVcPak5TYwb9QsvFXgmyPUyIwLpscU0XWvLBb9538sDx11y359aetvW16fblsZ07U203&#10;Xf/kg/dNjS3tfFNH9w92xzfX9WBWi0EBB+heNd/D8SoWb1UCNWuLCVVBbFG1GtTNb7qupRy22FH9&#10;pHMEpyMXFzuocysRKy5pDiBWJzsXwb0IHdZK20VIA11zA81nVR1qepreCDK5uf7iPd7Bj47npxPJ&#10;zXuX127Ax2t8+TsU7HfzOiRsAnnIKPQjH/kI5Osf//Efv+Md7yAzwkt0/a78Yr8bo135rYhq+F1a&#10;4EpzW4xuv+/ywkW7RRaILBBZ4KqzgP7xn3v/Jz/1t8XmspdJz3lxL9He8PyY6UFvkrJVuUa1/Lpc&#10;hRNJCGvo4MtnlpWvq3/iwrUiDCrcZiUAF9edUmNUi22qVW9Ne9ty2g0/sb3vLT2nTh069I+TXWX7&#10;5nd262+IVzvdeGJChUIgmoCCq6SZterNWiIJUL1IlK9LDP6lki5ccHE0L+gJ5rvnPj01+/HCwrj2&#10;qJN5XE9NNfSmZ1cCvZ7wmwkXTtbykm2xjppbvGAx2ATkCoqt1+s7duz4uZ/7uTe/+c2kSbjSXu0v&#10;25165WMIieDLVUPHzIpIQWQqXFZogvzJPuF1lI3hnuFP4Q5hCUhKzhvg8WfDb2pOEDNj/IpwhygZ&#10;hL5Qd/wz9zMjsJa0nHGbG3iOb6shJWWGWZcl5LAoVZ69XKrZKYdDVlZVGkJSDzkp6/KrtIstGEoS&#10;o6gmtBKgSF7oK2q5VDtcUZWPKhNZILJAZIHIAs9hAf2L7/nVr3zy7/RmoW14VbN/xFs1uqShWfVN&#10;K+byRm959HM8UQJ4m5LDlTfYcxt0pXiU9Zhul/3aI08/cfLAsTvWbn5dT9fa8lRmaWzdD/auf+/q&#10;mjt26O/HSvcHIzuSw+/I2DfaWqoc+CVdhaXlvEnAbODXdYP39EWw5+WCsDTQaNOqg9rjzdnPjT/1&#10;zea+Ka3SuTZYt8tPty+bVslwjKRvkJ+rrut+IlCBuS6wCLCQVz55d1/96ldff/315PeKIOyV+Rwi&#10;dwGKnZsxcN1KpQIUQyXC9UI3wrqCm60/SU3Ht4C2UAktjQrR6rPbKCU8G8J65KbDYVBHGx7TmkZC&#10;S7Ql2xOkqHO0Euoarda0Xd9C9OKRFpngxBX3n5QjN1gIo188hJVWSDlS2/CbhgNkU6mUIFQCNst5&#10;+Za8fSuR65V2n0cQ9sp87qJaRRaILBBZ4MVbQP/mb35w3yc/0ZZfXLthXd9rX915111LnV1LnpdS&#10;hJRiPmFm1JtbYku18gpccJFXWvgKDNdN3yz71f/+F//r7k994ed/4M0/f+Me++BD4w/cnbyhtOM3&#10;NmrD84tfmj/zf2ulBW3oB2Prf7xdGyDFV6GhVUwbGUDcUOljgdJNPbhwkK/nQ9TnV/ZCrllqH2Bn&#10;4Nl6s1vLtzUeq9z/D+Onn9BWde3Z+M9/KbFu43Jb+7xTi1ueClvbDOqunrQVV/fsRcXtesaFi7c+&#10;SQ2y2SxtuGY9uq4iDLF///4vf/nLp06d4goy/Ojs7BSIxlVmRa6sNEf4yJVNC4PKrUS3rMv2kLyU&#10;x0T9ScBiglfosbifjNfi2Uo6V0slm7Gcnp1qzi2mCqWOesHI14MKMeRiDB3tOLcQYFHcBCXRMSsX&#10;Iz4v1ezCIkuZ0kBZFhcXz5w5MzExsXbt2rvuuuuWW24hm/TK217gu2TuwD5X2n1+qXZ48V1qVEJk&#10;gcgCkQUiC7w8FtBPfvaTM1/6qv3UAbtRG3jVrX0//8+0jZurZiwlUPUZ6lP+UrFaL7VevuYY3gf/&#10;+EMf/t9//evv/In333Vn8NBXnvjsh+0bJrb9yy3e+uXYKS//YX3flxa8AXfPu7Jtt+e0Pq1uzLi6&#10;l1CJFtQZAdAXg56XWp2L7W+giIVXbSZNu0dbSB35/PzMF+qd86tW/ex7uu54nbZ+c00x0E5CJS8j&#10;aMNFAGyr9HDWVVmstVzL79Erv+3h9cID70Mf+tBDDz0EWgWrvfGNbwSuIQjBG499VKaNlpZAPRYr&#10;bscQ87ExhLbherglBIjnsK9OSjpm3pMxJ5FcjNsntPq+YnOs1m8NLiQL9Q2+t9VYyi1XzVIqaWcS&#10;CYIgUysYUMl4LFiTRWQPL365GIRdWFi4++67P/axj3HSt7zlLT/5kz/52te+llkFMYIg1/AmB8Je&#10;rvq8+BZJCVf+7Xe5WhqVE1kgskBkgWvNAno5fzZ26FTtK99++nOfK1r+9h99Z/8bflAfWosEFuYQ&#10;8avygFJ87Dm6MxQSrORcV1rtvHcGcG+5XvyDP/2jv/3ff/3+N7/j1+96rf70/Qfv/sfY7ZNbfmln&#10;dU2xvRxoj2ZPfHzqyNHFnlF9+7sz6Rt6g7bZkl5OoYRtRffC7+qiGtbLdMU4j+UqCUUQTwd+Z/1A&#10;bOETxbkvzs8O7t75lh8bfuO7tL5hHywNzlVZv2xd1ekCS0iShSydcFRX2gTrZTLb8xdz5WMINcnQ&#10;Ilm//vWv/9mf/dm9995LTImdO3f+2q/92h133EH9QWZyEUOJiIC2lWwo4DJkLkN4By4UxBniPLkN&#10;2MJN1PBdO5aMN+Lp6bj7UGPsk8fnH50Z0tbUepv2TanMHR3eJt/prJtZnBqtuJUQLj9EjWJ6wd/P&#10;Xl6Y2cO7NOSSEVF89rOf/a//9b+C7JETvOENbyBzMiiWmggnLZg+bNeVdp+/MDs8/20d7RFZILJA&#10;ZIHIAt9rC5i/8a8/kOrrj6fT02fHzhw9XCkU27Id7UOr3XjMRCP4jCeKQpAyhdrSAQq3FDJMK8mn&#10;8OUnK07DWSguffO+bx94av/mgVVbuzr12fHSxEl3pDhyy3DQTpSAppkyU7ZXmCktHdE6c0G2s13v&#10;sDSriuZOBRDwcSlTQlxd1eCl+qCbAB6gwSUhrmvWUrlsux6r5fOHn5rRnHpXpjfeO6In4j78lxaA&#10;YQ2jlej2WYsAFOHJotenWON7fZM/1/kBrwI9IVlhHPP5PMhstrXANQJk16xZw09cTfJT8C0gUpaV&#10;F1/QqmwM7wEZuoSobiXc5P5hbsG2zJhjWnXLmLJqT1WdMbej0kdEDTNuZbvSHcPZ3KpMui1jJI10&#10;QrGwIV6Up48/2XhZFiktLDBsDrAVQI9EGOMQKm5mZqavr49sHRhHAL2Ae+pzZc42XOG335X8aER1&#10;iywQWSCywBVuAfODv/nbdiylpdK25zcnp/MnTuuOP9Q/0Fg10HpNm3h0iewOpgVhIBB2ZZPOe0Os&#10;pKbESdltuovF5W/ff++RA4d3jq7dPdBvLkwWx0/5o6WhPVm7u+AaFStet9q1eEV3TnhmXo+lkrHB&#10;nJWNa76leSnNT2pWRnP5M3GBT5DULulzwUL8hKHSOiQ1zzIR3QYoDnNasjeTSrunFyszy3o51tM7&#10;qvX3enEb7ABfCz4NqbiVKwCgELiEukBhzq7N5QrHEILABHSSTQ3kioKZhZgSx48fB8CNjo6yA65d&#10;bAHJcX3D8MBAWxa2sIQr/Coxg1lhIzqElSGE+VO2O65eqVWcZr22VIktmNa4mT9U9haM9kYvPG21&#10;QSzkeq4np/Xrek7dj76Dd6UnZ6SEULR6Me3pCzC7IPIQf8ufxDYGtmKQtra2+fn5qakpEG1XVxfI&#10;HjcvLCPp6DhKSNkXcN6X9Lm40urzkjY2KjyyQGSByALXlAXMf/3Bf0MsVS2RzGbSHfOLs0/tLxWK&#10;Hd1dsb17VIopwqmemyVUIlDe98JBCQn0bA7yHGxtvdHlVd2oNZZK+W8/cN/xw8du2brj1jWrY0sz&#10;pcmT2hqnf3vT6JsPDKdmN2MZLV1J2aet8cerZbOWHs1aWcMpN0hK4NaNekPHJdutBc/+eFXNqwbf&#10;/eeChbCxXksF5bhbtnQv4zZijWXDqGebWttI0R8/OF+YbrQNrI+PrKrl8K4xrSYixAuj0pCfC4ER&#10;Nokg7BX7UK2kEk+cOHH06FGC+G7btg189sADD5RKpS1btuDahU4ACIvvlNz55zGgbBdfK1mRHViX&#10;JG3Ckq7kOFuq1nSgeYyWmvmKvqT5E9rykbK3bHR6fYER5CuLZTef6LETg2mtTXOTvttQ4RFkEb4z&#10;JEovaNtLhW7n7R/+yVM8Pj6OSyJGoEWnT58eGxtjIwHjcFVkSzgGoBpXmi/XlT8JcMU+F1HFIgtE&#10;FogscOVbwPytP/p123FgW7Vcpp7OaHV/5siBoDLTMzia7MxpiRhJDpScwDdMyxBnFvGGltcDLzCF&#10;UxsN1oWLYh2qSZZarebVnYX84oOPPHjy6Im9Gza/YuOGVHlx/tTh5vDS6tuGtE5yDNQT0Kh+ys9k&#10;qkOWM1PMT/vJw1b743rj3vrsg8b8A27l25Xy/c3S/V7pPr94X1C+Lyjd75cf8PgUv5Us3Wu++I/z&#10;Ta/0bbd4n1e536h8I6h923EfrdYem4s/1rAW/fRksX9+2e5JGqOdlXg26cZ1v6lUDT5hjwyiNRCE&#10;wMLfyyOJwrmpc0Ebgniu/PvgpavhpWKpl64mz1GyXCNiERw+fJgKv/KVr8SRiwAF/AkRizM+vKMa&#10;v61Y+BMAxz0PQ7lSXcBGDgEBg3qBqgJkQ3oyHP453DRwtEvloKy7i2YwazeP1czpZsrLxRpGd7M9&#10;uRyvLzYSbSlztVlPamkv5tbrnu7E7XhCSyfMhJG0GmaDoHXPHkmyJXxCw1bLXIE8s+eZ4tnka7gD&#10;jzOYlUOAsOSZA85iFqhZXNyQEwBtBcIKFwu0vdJQ7FVx+31P7vnopC+nBVqJdFoTmBIuUi1EinQ8&#10;FfbZUdtQy/F4Sgof3q7X9Evj5bwy0bmubguYv/OB3zR4B5kWCawS8Vjaby5NnJ07PbboNPp6umI9&#10;Pbodg0YkowFPmOG7BNYSqlWJBJ6ZQgW5wlfJnClkFevFYpEJRyAsSbTQwj78+GNnT525ecuO29av&#10;tZem508c9NHC3tCldVZdt0rJlK1rmbiT6Jp1vLMN5+lK/VCxNlOv56vlqXp9yvXGvea425xwnImm&#10;M9nkuznJutOcrjiX5TNVa0zX6lN1d7bSmKw0JyveTLF6tpykDSWvXHaX6m6FGEiD/ZmBwSCuIhMA&#10;TpWywlCrNEBB/JZ3ePjWDBnZq/seeXG1vyowhFQSihEiFhCGeGDz5s3cwE8++eTJkyehGzdu3AiK&#10;5d6Wm18wq7hw8S3qkRBKhutyM0jhgiBDMUC9NUPRrNb0pmGRuyOfdE41jMUg5WRNT7fJIGf49Vit&#10;2eHYvalEG/odv6E1XMtlYoToGSpGc0wFjGXUJFUKpQUr8ejKSyc1uZi71cUuE0YAtnLU4ODg8PAw&#10;FsAggNqlpSWkBdDV4HUxCBW40sIRrHwYX9xdHB0dWeBFWUDwq3KkUE8gzyxzKWzB19M21IcnWvUV&#10;voq909r3ivYgeFGmiA6OLHAZLWD+7u/9lo8TU9M1eaIIrd6V8fOF2aeOFCdP93R2tvX3G7mcEWN6&#10;FLcqX6tViWy+ErwKihWXbXlDK8hXKvHmg5JR8jhfXyouPfrk4xNnxoGwt65bYy9OzbUg7PDeHq2r&#10;Fmg1HbVtAM2bNrSkWS7pp7Vgn2ctaZ298b5Nfd1rUt2jRk93snsg0frEewbjfKuPWjG6B+wX/+kc&#10;sDoHjI5BvXuV3dXPJ94zkGvrtJNao17TKr617FsLi8sZ3W4f6K/35vC4Adg7JC1THLUBD6uZJGAA&#10;6H8HsqyEL1cFkruMN1ZY1JXf8LCGBEA9duwYAHRoaAitJ8iVLUeOHAGc8Se4VqL6S/gCQaVhM8Fw&#10;crll3BLKSMLdBGiKUpbBXrFadRsN8hvApqa9XKqYbhyve7PNjJMhMHIssJj7qLjVfLOgJYxsNu11&#10;kykr8GKOy53GaRVidQxbcxqhvkAJDKQ+4Y0Xnv15r8LFdqC2k5OTVBgEPzAwgMqC0ekTTzyBKBZr&#10;bNq0adWqVeE8wxXowvi8DX8p7vmozMgC51tA+ZIoEKsyXCrfZPXWUJiVFwj51Fucqwq/rlIJtTBs&#10;BGGjeyiywHdhAfN3f+e3SG7pNRyjgSe+Z3Wl23CHniqVnnrErTfiqXS6rxdPfIcZczW94Xu6ysMp&#10;KDZ8ecqriy3gV8ArVI0E0VRPoxfMF5Yee/LxybGJGzdtuWn1iLU4PX/ykDZcGdrbBYQ1jBpTKJBI&#10;JmmK6tbCwlT5oNs8bmtWMrazI/6qQfO2Tn1nzN7umtcZ5nW6uVMzd+pqhT93mOaOpLkjfjk+Ceu6&#10;uH2dZe2KW9tj5raUtiNrbojphl3IVxupwa5NO82yq52aRtaY3DBoJttpXhNaGtUjBCyWMTxyhlr+&#10;uRDxGAf7X+MqgquLBgOwwsJSZxhHkBmz5NzYbDl48CBT56A3qFlwm9CNonMVzAoTKagxRLErRy/n&#10;CcRFI16u15AXJO14e6qj3ehMFhLlw+XGRCXntdmkxvOVagddTqlaIqlHh9XurtbjuFzG3IZf50HE&#10;6RDZTtOp80CKsEfGkIJZRX4tW1bi2ufoEC4G9agqaJUnGmv09va2t7djAfze4GJ52Ckcm0DHSlID&#10;7vkr7YaPIOx38RaIdnlZLKCmTkCmvEbP5bzkX8ArDI6Ct4YkPTnnWvqyVCg6SWSBq94C5m/8xv+D&#10;nwgULCRSxfAc20wm27oaln7s0PTUTKAbAyPDWjpZcXhf8ZoiSJZyixbmVYCseEmz4K8N/8rbTjSg&#10;asjp+8Xl4szCzOP7npwan7xh45YbRoYREiycPGSMVgev79C6iQpb49FWkaqIFYCmYLbo7tOCccPL&#10;WbUhN77ZtHfHaxvq9oipDZv6sK7JZ8jUVlnqM+Jqw8GL/3hDRjDsO8NOsCrwhzR9yNZXxRrdvpX3&#10;jp6pOOm1O+54S5uRWnr8QHFhIbeqNzYwYsRt2kniXXCumvlRue4ZBagXuZgIIwg5d9XfJi+iAVdR&#10;84GwRCGgwrCwaGG5jmBZaMjHH38cdpagWrt37yaYlIzcQm8qwW3SzBDCisFAeCvFNuGQT+FK0yDw&#10;RjaZ6kh3ZoKMsaiVD1bqE5V2r53RGzntiFPcwqme7wZ2Ld4Y9JJpK5aLO0GTcpXwujXtqORzK3Jn&#10;CJwVXQHfK3niEM6urGpYz4tdJkakQFiK6u7uBqoi7eWbolDEorsgzNa6deugqMUaIXB/EffLZT70&#10;Krr9LnPLo+KuNAucA67MVfJqUOEhEcgG3ky1tuz7rmXHW7oCoX08ONorrfpRfSILXIEWAML+RqMK&#10;rwPLGtQDz2m4WSulG/FcpXjy7Nni0nJPWzbZ3UGK9KqulxxSvX4nso9Mico3lAwQlgWSaaWiYHF2&#10;YWZp7ulDBxZm5vdu2LJnaBUQdvHkYXN1ZWBXe9BZcrUGaa8AgjiUabWkfaDu7XeMoq93mctepVJe&#10;auv1E2uTjr0YGNXAKAV6ScPpTKv6es3X64HmBhpy+Bf7QWwfaE1PQ9jQxFUc6svwrVqlsTCxdOoo&#10;FPG6ta98WyzXtnD65NTZM0QK69u0Scul7VQCdbDmaEGj6fquozm6a0o0BkE2wtVdgRf+ZavSVYQh&#10;gLCQi0CxkZERJs25gsRABYOCa+EdsRiKWEAtnkxykwsFyzfr56FYGb+tVI0LoAwxbiydzCST6Xg8&#10;bWWsekybVRDWmSYKRrulYmgh3GFUafO/z41F9K1MkE0ltR4NPzGmRJSojoETXG0rs8F5pK+QsqE6&#10;VsCr1Oc8oBlenYtdJh5thARUHhJaQhDgqQa+F78uFLEg+/Xr1yOTFSL2ZbuvvssTXUW333fZomi3&#10;q9ICSoh3Ltc0vCsaNE3j9TJ39OinJyaOM9xsy3UbRlKNe3XNgwrhfRgtkQUiCzyfBczf+70PBLUG&#10;vA7BqWBDEw3kqIlGGhTrzi8vL42NNeZniY9q9Q8YdsrRcd3g9elLdMww7AAron8VCYFo/tio/qw1&#10;irXysVMnluYWdq/bQFxYtLALp4+Yo+XBvV16dw2BbYtPsk2tXaumvOPm8lQxyJrde1abllk4WrW8&#10;RnqgXe/OW1rDIFttS+lO0jDDx+PFN7zW94v+wJ6adByBg2+Z5UKl2lozHpTc8pnywmGcRzesu/H1&#10;2khvza7PzE3Pn51OpZPtne1aT5dv4SrueVVwheK+kOOH4mDJCCoQ55p9lV7hDV95aaAVCUoASsP7&#10;nhlzABloFQ0o6I2QqEQngI/EgQlRrETXEkSIigD8yvqzoaTAVsGO/MpuYewCMxFLxOyEZSeMlFW1&#10;tWmtsL/QmKxlmx0mqmrfapG6HIOPcuA13Uq9Sa68RHdM68Sbi8GWeh8yCUDc5hA9SwXC75BhDeGs&#10;SCAuuMPFBloMUGk13+BX7CBYGQiLBbAJ6BYilj8xi2SdvdKWK/z2u9LMFdXnJbMA7iJKAtt6+viq&#10;LZVOHz7+0COP/Y+z4ydSyfZVg5tMM+tJLALdNbTLkzj6JWtOVHBkgSvCAsqfOhMDj6X0uJ1OpTrt&#10;jGYnm1252M17t7/xB0bWr108fXr8sSe0M+NmuZGzUiHtJNPlYSB3ACt/yqua9zRUDa80Xnt8E3WI&#10;1zwb0Ryo0O5qN8/3lP8Tk/DEniUdEQEPEJMS7/2kYR+MaUd7Pe2Ggf69e2JBemqfM/7IYqB1B1qX&#10;prdpRlwxtniyGKlAzwa2d1k+muVoJlVq9SD0HmQvsNzA9DKOlvQ0s242gngwuqr9dTfldm+qNZtP&#10;fvme6UMHtVJRxcvlGB8wgY+4LXjlPEBzRVzqqBIXskA41S5UpRCr4DxuWu5hWEaI2J/6qZ96+9vf&#10;zj1833333X333aQ/4GZmHxmqyVNwXtkh8RniWjkkXBjsyE8teRzpQ/DsUsIcHiCPX865dyhOhjx1&#10;jK/Kh0vTT0wXjua1ohYzEgyONIPQBedo4JVnD/3JZOy0Ulcgt+UlLSs9NYVkpZa04s4773zHO94B&#10;+ToxMfH5z3+eGLr8hCkuqfBo58gC14wFzonrlHrA90u15WMnn7r/wbvPTj01M3+w4SzF4ioFpSzs&#10;cs2YJWpoZIEXZQHzAx/43WKjphO8kqlJ1yeTAMJY32m6ltGWzqYK5eKxM/W5fCKTiw/3N3NxvVqp&#10;1isFlXOy6pSreG8Vm+WiXtMIn9V6nfPihKFhelGWhB33jODYqePjp89u7Fu1tbMDIUFx4mRiqzOw&#10;K6d15GFhDYCsZuvNlJY3J/bPLJ5sZuIjXZt7jE21BXt68YzTNd7pDC6ks2v9eKxpLlhqzt9WCbL0&#10;iiKFLpR1VnltX8qH2RvlM4pEURFbxCpiJjgRNExvzDt52PWN7jW33FxbNVhND3bmBt38Yu74MbPq&#10;dLR1W719TjJWjSlZE049TStwXIcgZZZtxay4aVigk2tZS/AS0WArVZ4rn4AXfDoOJFYUmgEuFjxr&#10;f38/1GMIaiEamVJAFEueVUZ9N998s4RBFf5VlDNSjRA4Sg2VQod5w1ZsZVbUxwB86i1+3jB93fZs&#10;qxLXZ7TSgZIzUetxexgLtfZSZA2iWNu1Em7SdvVkIxEL4vGOmD6kBznXbwbJStK3mXg0TSIYBBKX&#10;h3TMBJts2mZipbqAmoRy1fM6DIG8PLmCUEMoL+thXFi0sJ2dnaFUgBWIaihYIjbg60ZiXqhrEC1H&#10;hazwlTD58ILvhxfVrUYHX7MWaDlrEWeg1RecewUpahWlmuHyYBL+pzA/fvjJL0we/7he/ebm+NZ0&#10;JtY3cmP/0Kt0nYB5Mo2i2J1r1oRRwyMLfPcWMN/4pjceP35sZgax37QkkJyamjx1+vTZs2Pu/Lwz&#10;NQMLOzs3XQn8kq9yxx8+wfTH8ZPj4xPTM2Nn2GtsYhq/r+m5CfJQzkiW+UJr4cUGieXWmsfHTu4/&#10;fGBuarbDiGWrFWN+IliezW4P+nHn6qwGWh3UCD2kO0m/ZM4dWyyOezE7Nri9J7UmnfL96uzS3HSx&#10;abr9g+16D+/0phvUjcDVTUdjut+8PANWmbdVUz2qD/FJ5UBiW6+uN88608edmLF6wy2vi69bl+no&#10;yrS1j6YSpSOHTy/MNSyzt78vlsul0plEKqHHYgnUjYRxSKVTiSSohfihyAtcx1NBC67J5SXCEILP&#10;nr28YBtTlGhhRUjApLlo1/hmC+gNPpL7/+mnn4adRf3JFmArCE8grDQzJF9lpVWZVpicZ+SqqsIK&#10;4hlEZCMigRVooFKrqiBscX+xOVXrcLqUDpvPM+8whASs8gYs1YsVq2r06lafGZDbC5W1aQRxz2fo&#10;Se5nxlBqGNaaBjEM1/lOjILzbCK8rLhghi5fUi+B4OE3ewLT4VnZjRkVUGzonsjOMsGCvgLcz/PO&#10;r2QyC+UEAuVDGP2Cr8uLPPAluv1eZK2iw79fLaAip0OnqtiKPD0QOjyPKPQ8zUd6xOPeXFo+fOjQ&#10;Z04e+0pSb64f3tKWzDRMN9O9ra9/rxqLMnTlMdY8tRItkQUiCzyfBUyw1le/+tWHH374wQcffOSR&#10;Rx586KGHH3rowQcfeuzJp/c99PDxp56cO3umUaswOizOz5949PEHDx979MknHj948OmjRw8cOHTk&#10;0JFjR44ePQgXcwSvbV5mLKwcOnQIbw+WIwcO8f/c0oJHXPZKvT52Jp6fbdMbnbvtXiBsBxEJgLBQ&#10;WYxRk0HFqk9XS5NKadC1KZNea8eylu25Y9PlxiGtvUNL9pgE0vRidXgn9cZtpDX7/Dnc52vyhX+/&#10;GIQtnq7NHPOahfb2vg2FQF8sVM1C3i0tNWenDx0/nl+Y74jHMrpRrVWnC6Wz+eX83Mz87Gy+kIeZ&#10;wsUNMSUTyC3Q8sLqddUfdYVjiBBjhRAWehQXe9y2JOyAePeDzyBiQbFPPfUUeln2IZiUuHyhjRGY&#10;u1I8EKI3BQ1buFVA7DOz/GhWNAusigbcj5mVmD6jFw8UnMmLQtiElazhN4nsOuaZOSPVnYq12UTC&#10;cwGrXtPxHdIcwMei0CFoOiQuETFCGH2eWEIgrCyCv8/DmuElY7skmGVPIDuyYGFhBZ4iJ8AClICG&#10;mAUpPCwsKFYKXFnm9/Ae+B6e+qp/dKMGXLoFpJ8PCCoQkO5EESHnZgOBsKa2uHD4iSf+7vixT2Ts&#10;wvY1O1Z3X+84i4v1Qiy3vn/gRtuMqfeEzCpGLOylGz864hq0gDk/N/fII48S/BIK6jRxMY+fOHny&#10;xKlTp8+MTx09chhqVWvWOtuyGcOojE/OHz7yAPtNjB8dnzh1dmxmZn5xbmFuenZ2ZpZ/4VxZFhcX&#10;IasUlzs5CX9z8vgJ8Gu+XKzmS2alkaiXu0g5ZHp9NyR6dwuERUiAFhAYm9Lxa1loFsbrOPR3bkml&#10;hxwj7aUy8ZIzrz1IbqKalbMyq1JGusFwVuX0chEgXB753cUgbHXCnTvuTB13J+brDxw59uihowcO&#10;HTh48Kn5sTMTkxPe8qLNq3t+7skDB7/66GOPHD329CMPEvh9/9NPnzh+vNF0CM+USCZEwH9tLlcL&#10;hqCe4s4FPCVQFOAMhlVIR1aAnoxGgHFMVjz66KPc2ET1x4cJGlJCT4T0pGBimUxvrVBCmLhLVhSc&#10;JeaF0l37ASysiZBg1igeLDpT9YuxsLAyMSMJNq3WKsTVyvSkjS6zodUdleC56alJCXWXuRCy6qOc&#10;wOR+CwGlAFn5DqsnW0QjGyLaENazGwA9hLDCwgqElcsKcAfusxta2LNnz1KVG264gQiyK3PqCpn9&#10;vbr5v4en/l41OTrv99ICMK6tcaRp2vh4BB6vKfgflOvl5aUjTz/16eOH787FKjdu371xZJdeS8wt&#10;nZgpLsTbNoyM3op7J8+JekBVntnv2SPzvbRedO7IApdoAbOntxsAedNNN73uda979R133HTjjXv2&#10;7Lnp5pt37t7L+s037t170w0b161N4nxdKHb6fnZ03fbrtq3dtml048Zdu3bv2rFz65atO3ftvP6G&#10;63l73XLLLbfeeivfiAVZWL/1xlu27dpBCoDlhaUdI2teuX791q5El+2ktwZ9u9q0zpKPKkCiEgUp&#10;vRarT5TnT6JB1Fbt6YmPeKZd1TK2YZdzp1LjMw3iBfStTpntzICSZJ5Z+qZywLocy0WFBFPB9JH6&#10;iadqB09Mfmv/4ceOndp35OATBx4/e2bMd5yBZNIuFU8fOXz/Y499HQj79IEjRw4+/dQ++OzDhw4n&#10;E4m9N9wAe3cubeDlqOdVV8ZVgSGkkkBYhAS4bQHLgGsQkGwHjQltyXZwLRiOQRyz58A19oGsZTu3&#10;r0BYIVkl7ICUuRIsrrx2TC4qCOtpdhBDC2s8H4Q1PAMyH31LtViplatmwkx1puw0CWc9FRy2lV5d&#10;fUPFoouF4W2liRN4KlSrQM/wO0S34QUKHb9CaQQ/oQAGm64UEqwsASMAWMHxYHqGwYxdCatHVgiU&#10;xIKJRSv8PdSCXxW331X3UEcVvpgFfLgVlYALfw2l/lF5uPDNdLWpmXv2P/2ZsRPf6m9P7N5w05qe&#10;HUaQbJSX5vMTi7Vitmfb6OpXqCB6KpI0XQP07bU6bRfdW5EFLsUC5uBAP9LNu+666y1vecurXv3q&#10;nbt2bd+27fo9e3Zu27Vz9651zJYOD+cI514qu4uLccddC2DdvXPH3us37di+edOWtevWrV63Zv22&#10;zVu3bN6+fft11123c+dOvnfs2ME3y95d14+sHR2bmjh76syNm7a+dvu2VZanFeZjG5z+Xe1aZ9lX&#10;QoJWdhItrVXt2lht7gT6Qm1oT29qteYaJSNO9iO/PWg7OVbIzzm5VJBpS1mpdtNCMQSDe3lGqxeD&#10;sJUTjdljzepSItezNjY00r56XVt/X0df55Yduzat37Br3dp4sz524mTddQfXrNm4fv2qLZtyuezc&#10;7Nzk5HT/YN+dd72urb0DT7lrVp5/hWOIUMbKUwMFK0G1gLAEIggxqCAwvkGr0OqsA2Hh2oF3zJsz&#10;ey56A9lHFo59JjCFaGRlZlBhSsGOvKNaLGxLC1uLG3PPw8KqUJIc6Qa6G/g10h248baE3RczYmhq&#10;lAOiixuhSili2LptGrbKePxMbNqVal3BtSr2QSs1yUrBQ8jXhnQsDQkhrAQXWxn5ld2wFYUDYUnc&#10;BYQ9evTok08+iTMcjz+2CrN7fA+J2Cv89ruUvjra9yqwgK81IF952N0GXpvKv8Ktz58ee/Kxh//7&#10;4syBrrSxZ9Oe1T07DTcTNOsNL79cmF9ulrLd24aGb8XJU+neW/M0EQt7FVzsqIpXgAXM7u6uZqO5&#10;ZcvWtWvXwhoSZ4Ac6LzftIZXKFfm8MoqlT0HmaoWZ76SFF2Vqom3c0dbLJshOGW12ajrXpV3Is/j&#10;MzmBJCgsSlDef27DyVcKjz752PEjx3cMr7l+1UCmstSYn4hvcAYQEnSFEBZdYFKrWtVxb/F0lfQl&#10;3VvaU6N4plSgZ82YpmVT1UKhNBY0phsdqWxsKKOlq65V+04kkhdnzYtB2AYQ9rjTkd5051t+/BVv&#10;+5G9d73xple98o677rjljtfv2rFj89BQzHWqxcLA4OAb3/imn/jxd9/+Y+/avWs3c7uzc7Ojq1e/&#10;/o1vyJCnlNTY1+qo+srHEGENhYUVCAsmWxmCSmAfNzZeTSgKEMyg9oZ6hIgFsfGN2ECwqdyGod60&#10;lTzyHAXa0pOc81Im/RYvOLLixbS4XUucExJcXAtL8jf1YgtIYRezg3hDxQzxiYLnt6lks7gfNpCt&#10;kh5OIVTNc3HvUhHuQlQaPhwhLxtSs8Kqyp5h5QV0wkAjk4GF5U+BsBJWVpZQVABahY2m3yATL35d&#10;7AMLS3oItkvhYNnvFRF75d9+L67fio6+0iyAb4ZFgEjlGmz5bvP00VP37Dv46fL0vlVdvTvW7Bzq&#10;WqOCm6P1sXXSAi0XppYaxXTn5lVDN1lGTOlg6SEiIcGVdlWj+lypFlAhMNHu4ChSqVaLpVKhqIIJ&#10;FIvkZi+1cm05i/XmYtO1u7r6NmzsXrPaqJQKE+ON+fk4UXhcR+dRtLS6ir1zLkeXIFcO5eVHvgNi&#10;ZlJyo9FsqXxUbj1BBi3Fj6jqlG3Un+ptT9IEwmCS0iqGqg8fa5W61Wc862mr3HW39A4PJwvHtenH&#10;a9rkotYo6nr6pTZs0orXa3RHQU9/76rhoWw2Z8cS6Vy7QwCC3n59eKR/w4aR9esIqZA/c0abn81l&#10;s/19vQAd5pLVFKrMJl+zzlwv2eVZKfE8T+55SecMcZscFRYliTnArFxESeTBpDn3Nrc0mPWNb3zj&#10;K1/5SoDsJz/5ya997WuE8pBjQ+QqFKwcS45Y5vdVfB21CBv7nTq2noDW/89Z7zoxtJheVCMhM+Ol&#10;zCVr+XBh6qH5xkLDLweGY+roX5HEum692ShXypLieCWKDesj8DSMsSXoXKITCOIM9QbgzpCRlZ/C&#10;OlI46xiEb/YB1v/QD/3QD/7gD8LIfv3rX//4xz+Ogja05/cKv17SnRDtHFngxVug6UPsqDQ5BG5u&#10;1OeOnPj2gaOfPTvzlQ2jQ1tWbx/u2appGae+5GuLAF0X94/WsJbXn1IDneuCCBGtHq5oiSwQWeB5&#10;LWB2dUEgNTds2Dg4MMizBAtbqykCtVCtuRpMTt1z64l4LNvebeS6mx2Dxcp8bHJ2cCmfjRnVbLpk&#10;J5oNN4l+XYuBTpu1hu+4lkmkK5+HGaqpTjiRZvPA4UNHzpzaNrrm5r7+TGFueeFMcl1lcG+n1lX3&#10;girvZU/NuqT8qlmdqs6frAVNc3AbQbWQCizpVkVPVD3bjQ05gVsxD2vOEcPOZJPb25zEguWuDiCd&#10;LKAGGeVBiwmef1y9iF9ySUsrcpHS1aqYnCquCb6kGb9mFxE2nGpoxe6+gb3VeGIuKFS1RqXq15cX&#10;1Esf1VIqF0vn8pMTpUP7hkpL8fbulNt88MlHnzp9sntk9R2vvqsz02ZU9UZc5VJ69kdyLH33H6KM&#10;fvc7fw/3VEFl5AMlueIDSrosH8tRdvDruj7uG3OeU/eNtOm10tpQPkmHBTTyUUJWX90RLQBJXbhL&#10;WskDWj87zOUr1sMHAE5MnD1w8Gnbtjo62zOJdClfKJfKTqPhEJKjVKxXK+xTrFWRnXZ2dCQSydMn&#10;zxw6cKSUL69dva63v4fiYSIlvL/AQb4VpxKwjlhWDWeojKzjyMUNZ8Qsy7GSlZR+RqsdqlSnGp1u&#10;5wWDapmBa+Eaolph1HXHJ6RBzXNOV5O6n+5p8/uM+WA5cL1kgHLXqdtV01PtDXULITQXhUOIbtkn&#10;lMCG2tlQBcH4lqEpfpnsBtO8UkggqFTctlpKdhVjC6YWfUUrMN8Urm8bNmyQGFuirBBdgQhk2UjJ&#10;EN6X9JC+gJ0jFvZ5jKZSbBDRUD00rceUm+afqDAZqqjLdS4/KkDrGdahVa7w699Dlv0F3BKX5xDF&#10;t7QsF/Zurf6E58HUCIWu1ZylYyc+t//hD2tzp24cWLN3yxvbU52a29S8ZksmEKOHdLx6IT+zWC9l&#10;uraOjNxKEPHWGJF40byDvh+0sBJtWsbM8uDLOF96APlVYsmHz+nKANXPfng5FjZB5oLoQFihwJWp&#10;rUNhWFhO2MWtHEiHvZB0klKl8JDnFj6tLFnWV3oayLHC062sf0gQCJUglVlZDWmO3JzhKeTJWmlA&#10;OQSEFnaesi57hqHKpfzzutyVqrlnPwVhZULiQxoirVhpnLBp4SHnlRx2CLL9vD/F5mHhYcND34nw&#10;BRTeGOHNwxbYJXkxiblMXkuYgJlT8cCAPZUksT74DO7IIHSOmYzHk6YZ082YbSXrpdrEVH1psR43&#10;nFw2SKYdwmIxg2mRNKvFMVm6ZdutlxYOyzFkeYHn7D904OTpM7vXrL+ZFPOlhcrCRHxtbXBvt9ZV&#10;84GwvAUJpeenCKpVHW8snWoErtm7rTO5BpetIj0k4aANI6E1g3QjY1TiM3Ol+WoxmdXacu1anMe9&#10;CoQFFTCa1QiHCQbFf/tSIWyr61DUcEu7qGb+/bRfNxrjztSRulvsHBjd3Wxvy1sevBM6B8K8Kk9w&#10;p4kCvyMRs5r1/MTkzNi41dvPJO/+40cPnD7Rv3oVkoP2toxuuRaGpIO7Zj4MYlBoXuCjZs8vw0ez&#10;SCtgNqbKCw8dDU4RFwJRiWEuN61KySr7hE9FJm04SmzK9QQ4ciMrlh9k6eNJxRpbVcQbH2SpggEz&#10;cjHHxyaPHDxGZMe2bHslIMHy0nKpWGk2Kk6z0qzV3GbNddTcAqk8DL2nq7veqB86fJBIHkhr1q1f&#10;SygDnlUeLSE1w+5DJKeyyLo8w6TAYI4iqASJYsycMkpHy/UZIhJ0XBDCqupyW7fgRavuRKFTXWTd&#10;qCa7MlZvTEuRRcPgGVFjOTByK8JxiEqlV5KuM+yhpBcLeWjp9eTPFvhWQgI6BPhUNgJhEVeE+wgq&#10;DXsu1ulGVQY+10VOQIho7ID3G6HHBOLIi0QOF9c3lpeBnY0g7PMgNhW5Qk1dM7BSA6Rn8CtPBnMH&#10;LV03HZ166bbGYEob/e1vfxvVGS8SIfK51V+GocjztOJl/1lZjQeQLiTw1FQhH5ldCSyYkGptYv/+&#10;zx5++ktabXHzyJpt63eYRlbdiq2BtTK5ihluNJqNfGF6sV5Md20ZGr4lhLDg4qsdwkrPEPYt8rDL&#10;Rpnb4Vu6C0nWDfbiT24qUR+FECfsNAQUtm7Icx6igmCkBOlewh6Pw8NfpacKwZB0wvKrVEPOzpYw&#10;++BKxf8F7yxpy8qTUoiUJj0/VQqhtoBsGe0L+AsrI7hQtsuKEAoSorH10Cl8zBI2XDZKkyUlKgmk&#10;OBdbxHoru32xttTquftbKZa3G28xWQ/rpl5VjsN2MYUMGARBSgceAlmB6dIWqiSt5vCwZOog6R5X&#10;9vzsI6hU3hRSOM1Z+YqR/eWO4icxkZzO5LVEr8TcKCvsoRLA8loNghhxmHmMCGoaR2MeNKFqQWw6&#10;8azqzvyim18q10uOEdiJJFAi7zY5swKOPIXg1jiJh3CgtuI2LFMcVnTfgf0nz5zes27TbUPD6fJi&#10;af6stbqyKoSweFoDO4PngrANAmg5MT3bnu5IFGrliUOBM9MYah/R+ht6jAbVyTmr+gY3YCir2nuZ&#10;IGxtrD5xqNFYyvQOXddszy23ICx0UtNtMGPrErZa15K2lTGt+lJ+4vRZNIqNUmVyavrUxNm+NaOv&#10;fP1rzQzg3mhlpm+N2a+RjxAUz/78E072PIr2Ev709DIorXZ47thHvl176Ix7am7uycNzDz9VefKQ&#10;d3TemmqYeUtrJNVtz43ZypGmXjF0WPjrM8/Hu4e7jk5D3SjUks5Vmzo7fujg/lq1DBFrxxO1SpVr&#10;7JIkQCVEphsiPTJ6GB/JDDP1La7en5mdPn3m1GJ+sT3X3tbWRg9CL8CYUOkHOMCBw1ULz9TKRdIK&#10;1BqUX/dLXqwU16f06vFKY7Z5UQiL3lV5dLUgYMvNmeZbnkUmESNuW11JwsSSVQ+q2GEWUnWX38mz&#10;IGKAcPQvnWP4dglha9gvh1sEwiL5ZYuwsGHXE+LXECOyggVwd0NPjFCYuA1QsBCxoiqWKA3y+pHX&#10;UljCSwo/Igj7fObloWNQ2Zp8ai08KdxBhg2po/5qCVxAHgo9gCI+8pEPk0+Y9MIoRuQl97zv++er&#10;wFX5OxQq724/aEJgA/sxkBoZq+R7WqFEiJpPHt3/ab88uXVk3da11yVTPcwNKZBLBpLWotJvGUoL&#10;W/g+hbAACUEhgmME8QjmYB08RMfCr7JR4KyAIbYIjmE9VNuvBE/SbwixJ1CGX+V0gmJDhCQnDcGl&#10;gNdw/EwF6K4FOlOCVDVEt89xU4ZwipLD0qSZAl5lhTYKnBVwJh1RiLPl2ZHq8b6Q7lFQWlhJ6ZDD&#10;Y6VpIVNL60iyI1hZ8CU/Sccuh0h/G/KXz/2cSvWkHOomTRBwKdyEhJjkdYNmTM4luPPc/fxM+J2V&#10;8DQcWlANSqaZnEWswW7ATjZK+VKOAHEpfOXEznmmkz1DcKwTRoCUWq95zWtuvPFGwj+JJI66JmAO&#10;mV61YK/QEzh+rW433VhgDM3Nxk+eNs4cX1ic9DraOnZcnx8cPhWz/LbOdIYMValWVtlUC0bqyRjR&#10;BFKV4tL//du/+uJXv/Jzd77pV/bekDnxxPHHvhy7feaG927SNiw4/iJtIoWr7XUGc/G5+wvHv1L0&#10;a7Ht71zXeYfvxiYYm+mWX/aDjJPTgjiUb3Ff/ND/nC0c9m5+zabYu5eSG1N+es4hIhd3AHSPSs4H&#10;g3BpPWOLjFCZvjCv6sUdS3N7nGUrf1/poY/nK2eGdr/ynzU3rp1sMyp2zPOZBnLohjKk4dKCLscd&#10;rDTK+w8e/fb9lZkZI50bazhfPzu2+g13/vp/+rO2wQGVh6nlIX7tLBdTdoaa0BdpimbQSPiZxtcm&#10;H/m9j3RNVvsH2paDubpfSCXTdqYr3jlsdg967W1uW1xvt8yM2VxlpnLpbFfOak9oIFtTcxQZq8Xp&#10;1vTAaakKHv32/Z/4+4+iCF+9gRfPDrCgiu9oW6l0kqxrsPtqBGng6+iVSkX1RjL0fU8//bnPfe74&#10;kRO333o7MT2uv/56ni55OGU4q97/zySpWjkKV4CAeBsIX6rxvuW+zKFs+RuVxpHmmspqA7znkzD2&#10;GcKVdyR9l+npHglplbOzmM6jJpo3bY57W834nenUbfFmT7moLVYtJ0iZPHpyOhnEh3UIB9PSa0tn&#10;F45upQ8VoEknAEyhcyDvCYfDp27dulU6jpAhkP35lh5HeuHPfOYz//7f//v7779/48aNP/3TP/3+&#10;979f5ARSBxnThz3si7wNnvfwCMI+t4m4w9UURKjEbs0ZcnMR3oJxXNPBSVEnXimvlVq1ceTI8R95&#10;x1t+8zd/8z3veY8Uy6UM8cfzXovvrx2IDMKDqW5kJkT4CGdSKp/cv+9Tpw5/LuUvbxnaum3NHive&#10;7haLpt0yMrmf1fPCZJxFdr18sTA2/sSx/HjvhrfdfOuvxnjrSng8g57hO36TV6ndwl6Cm+Sv/uqv&#10;SAoDasRLhPBHb3jDG1AcfeITnyAjktBp3EUkrCaSCT0GQaZJt8QWwnT+8A//8HmP8IEDB+hhGCGz&#10;A3CKYKCUJiai1wInfelLX/ryl78M2KL7AniBR37iJ34ChCPl4LP7kY98hMzYODCAn0CBDM4BP+98&#10;5zuFAJa7+rknFkJumJp/6lOfIoYm804c8opXvOLHf/zHmbbCR4IILfSKxKsh7CAnJeAgfa9wHNL7&#10;wQjgUyGVF9AlPSTOFYwS0aRxOAEKf/7nf55skWFPS8P/5m/+BqUWLZWZEORbv/RLv4T7LO1lt299&#10;61tYjzPKgIG2kEvy1a9+9etf//pwVHDBO4qrgz1pGnlVMRFMBCaC3OQSYKKvfOUrZKaEksBQFP7p&#10;T38aN19eB7SamghLgjF/5Ed+5K1vfWtoQDEUB2IQCblIqB9elBhKRhSUgEsJpfGWYWfenvyJc/DP&#10;/uzPEpVVDLJv3z5uFXy0kLSxhSbTWOLAvu1tb1NDCMKzU9E77riD2wUIS6HnSO+merU3ebvj3IyY&#10;z/VQ7jD32b+01LmUz8xOFs4c1Z1mz7rNjU1bZgf7Gu3d6fa2eCZtxuFe48z8EysgZSeMRLK0vPA/&#10;/vL/fO6eu3/hrh/6tZtuTh1/7NADn4+/ev7GX9iobVwEwjJYcxSE7WpB2PwFISx5+yw3pXn1kumm&#10;l0YW/9488YnJlB1P/0hl/es3asOlhj6t8sRz1eTFfYnP/cUgbPmh2kMfXyieHN5+y09W1gyPZ4OS&#10;aTuenSAKNRKLTAaJRabujGhmam7p7FNPL3/7kaWFcqFpHC7XR19358996A+zox0Kvj63t84l1jba&#10;XYV4gPz4+ty+P/2b4Xy1a21Wi81qRkEFWnOMWpCs6sllL8h7dT9pxHOJro1r23u6O4dWmb1dWiap&#10;pWwtFdeSMYVd6bgUxNIe+tqjn/i7fyhUyut3bF0zuqoVdEqFY42nErEkEFa5WXi4KvIhXx0DmFxm&#10;cXnxW9/+1pfvuTsWJAmH/AM/8AN0OjyoIT0gqE5gn1w1gXFqOM5bTDetotWz2N11stt43IxNxkaK&#10;IxeEsEq7q16VPFbfEcnxvltOzM23FZs7vMyrk/HtQbmjkLcrVctts9TEpSycVHAG3+fNZ4UoVnoT&#10;+VM6U77p0chUQt4+agseJYKYzHBRoDAlMp6WBkr/yBZeHryx/uzP/oweB0z/R3/0R3TTsptYQ142&#10;Lw+4fHnOchU/j+JW27omHmEtGNkRglhd0XYl72oJZOuN5tTU3Mc/9pnf/M3fZe73D/7gDxjMcE0B&#10;B/KuCt/oV7EdLrXqCmsqOIqNapA7cZg8b6k4/8Tj/376zJNxd3nHyKZN/btj8X7US4FbVslMVISt&#10;1vsJg7cgLM7TZ75PIayM3uV5B63+1E/9FPoiMBy9BBDnv/7X//rv/t2/+8//+T9zCwGAAHYS0QU0&#10;9j//5/8EEfIrfwJ2P/vZz/IrpXGnscL3//k//+cXf/EXQUsAOJ5uIC+lCfai/wFXvelNbwLmSsnS&#10;3+7evfv/+//+PyAR+4D/fuEXfgGoRAlUhgLZB0j0X/7Lf8EhdWUfdbE7QuaRhDgElv3Wb/0W3Z10&#10;rXSSf//3fw/kAjQLJ8rTIU0TXgCUCcHBn2zn1Oz2n/7TfwIghuwsv77vfe+jknJ2dsMU//Jf/suw&#10;MhiE+oOYhaqU7QA+ullePeC8f/Wv/tX//b//V04k7xp2ADX+h//wH0jZc7FGyYMskPGxxx7jGokL&#10;BMuv/uqvYhmwKdCWK8gF+uu//utvfOMbYeHSOnnHQYlSQ4SpcqyYF0bjd3/3d+WSSYHUlqtJE7gQ&#10;3Bg/+qM/SkrXsEWUfNttt3F7kKOA/THRr/3ar7FCCUIG03BUapBH7KAgPE7WjBVAx0L4s7S0sIqP&#10;RdYJ1IcOh59G21Ct1aulfN1xuVxm4NulilmpJ3LkXl2faOvuyrWlMmk7FlNKDfz2Y8lUMgWc9ZzG&#10;Y089SfLZGzZsfuXo6tjyzOzYEWtNddXerpYWtsZ0Lr0BqQ0IqlU5W7+wFhbqzK2SjlPFbA9iKb3N&#10;K3tnji836kFXeybWmzQTyq1TTVyLU8IlQsaWSuUCWtjK6RpCgvpipqN/ay2TXrK8Bn08UkS3psRi&#10;8L1eUK82APnxVMYigFYp7pZM8i21m92rulev6R6NF2zt2LJ2pqmdqV07n+AijdXH6pfFCO7UsjFe&#10;qRw7XT36dKe9FOta1DLjWmJSsyZ1e8qMTSWSM0l7ImmO58ypTnPWGlvQJ87Wjp1afurI/OOHlvad&#10;qB8Z945NJRZTWtlifKTVtPLRyvT+Sa9ktGf6kt02UzJI0lp+LgFxf2vNRrXeMAn4VnfBkQz1eOcz&#10;6QB5gHwJvy5GxjxBPFo85zxTKhxHK4jBymAdYbwO+ho0taC95cnl5lTTmDZi83bayWRr2QtqYZWv&#10;4TNTvSFnpqQRMTVHUneatCDeTmzloGo1asQJIXJsa14s1AyEcFY6l/OwnWBW6YxkhW96GSqMkIBf&#10;V8aFDYtihVMIqSAbpZtmgS2gb4LEpSiwr+iU5MV2Xk0u1qtelu0RhH1uM6r3W2uGEwSmrqNOXCcm&#10;ClUeOBT/rUsFG4H/YjeyqX/4h3+84cbrQQPc5PAd/Cavk2tQS+C1FBbysVXSkcriwqGnnrj7+L6/&#10;bLO0baPbto7stu2eoEpWn7oRxxG0BWHPBeJRXsM8aWjhl79PhQRhb8CKBOPjPoHYgw4E80GcMUuD&#10;3Oj222+HkMMPBwSDwPrnfu7nALvokUBjcGogG0ChwCOhRbnTKI0uF9IO9AN+ZR8GVNIFsQPHsgNg&#10;iwIpAeDFqcHE0L0QsXDA/Eq3xrCcnX/sx36M+lA4NeF+houFMRXM99z9RsiY0tEJjqSTpBq/8Ru/&#10;8drXvhb+9aGHHiJA/qte9aq9e/dSJc7CCmQkhbMDhCh0prSRBbQt5pK+lDpQGXJAsgJ0e/Ob30zn&#10;KQCRX2kCzYfShqal/pwUO0Dc0lETJIcDMSYvF2A05CvGwcKYgojd/AmUD0mE87oFeYQhX3h5cTp6&#10;eyJ88wqDlAExcyAKMYApMWeA+6Bb0DAXDsaUVxhjA5RFsBX8RDIrWsS0mxiQYuWSYQQuGS9Eru87&#10;3vEOcltSE5HY0iIWmkNQdpArp+CNSfMZHohgicPZAXaZhnMsVBFNxshUkswDOvODIHoaTw0wmaj0&#10;1JCiJfF3vaCh5pQ84n+gd8X7RKstpJraSDw5WCpkjx41ZhaNdWtyr3llsH5bvKPNyyRrlunFEE+A&#10;ZGOpWBI4W1ya/y//67996vOf/4XXv/m3bntF4tijT33zk8btMze99zssrBuYltepzSVm71u+IAur&#10;OemGVo6r2zgdlGy93FF60nn6oxP+aSO7x17ztu62PZYXLxgaIzOiY9LDXNpyMRZ24ZvLj3yqXDje&#10;u3HPu4ojg1NtRj2VCsDTjaKdSAUGLbWDejOjGcPtHWnT7H+qmT9wunDwLCxhaqi3c+1gNp3wK2Xd&#10;6LhghS4RaV+qxPfSjHAZ934Gbp1f5KW62V2sSoFeZ8bcqy36Y4f6YstW+4KWWfDcBQhEpSTB206R&#10;tCbuWj7B3+hkisMofKr1eKWWaDhJ3c4lUm3xZDrTc12jL+Ot6vTi5tyZ8cNPH5irFhMDXe3Xtalu&#10;jHIs3An9htt0fJ4GX3dU8p14Kt7w6sRjTefSiMWf2vfURz/6cZ5AnnOeQJ4psBrPZEhn0gpF6T4z&#10;k06vp7y+lEOXqy0EA8WB9UsbVk0N9dcH+uf7LsjCKnc0iB8lGoeAbr07W+pehA11S1uMleqj5fht&#10;gbOrkR+oVHO+g1Z4hSKKmoikKVzk1xBQ8qf4VcgOVJWuH26DGTe6Y5pDpxMKCeQoma4RiMwhQsXJ&#10;C4Cu8J577vmP//E/0m3BMdARwxOwwk+hjCk8+2W8655dVARhnwfCMu5XlxPmlZtBhfOolNTHsrVs&#10;m/omuGmtXkwmMt/85n2vueMHfvf3fgNChevOIpo5BXJbN/ZLeh2vtMJdIkkGMQhrOhvNLc3MkHr8&#10;njNjj/Xpy6sHt64Z2J5K95BvRGuUSSTJ65Q5FIUS5L3EM8JhMXKTl06efez7UkggAk2ZnBHC8r77&#10;7vud3/mdX/7lX2ZiGiz7l3/5l+AN/gSjQJ3CRwKY/tk/+2dQdPQ53FqgFpkZZ5GuBpQmM9d0rSAz&#10;yofyBJnJBDQUXdi9/K//9b8gL7lR//k//+eICiARORewFaoOvMjZgbZAPSQHHAJnCUqDz4OIBWg+&#10;73hM7nYR2srOFAj45ix0dFQeDpUWwYYyC6/Sz8/PA/4AZIBRQBicMfiVEkQpK8yiuGGFsxnf/OY3&#10;gaegMihnah7e/GGX+653vQtUChUKjIPR/OAHPwjWvPvuu8XstIvDsSSaH8pn53/8x39EbPDbv/3b&#10;4ObnfpRCsQH1/8IXvgBehAMGjsNHYD0gsgwPdu3aRTnvfve7aTv8LsMDKVZIE1ZkyBEKjTALU/9g&#10;XMoE4IYkvUxIYkbmdv7bf/tvmA58T0MwJuNkLplQqwBWoD+V+Yd/+AcO+cM//EOuL8Caa6fmDVf2&#10;PjKaoUT4VyJhAl15UxLqrlEhTiZcDypls2yZBfSgbR25rr5cIl2fXxzbv98vVbVaw3Bc3n6WKoA3&#10;vXI7ad1zFnpdNvC/ugHVXy2hzyXN9jPUt1tHoAnG+6armt1hr7slm3N6JvY3Jo8veFXoV1s34xr7&#10;Xb4F+UrMpsNRsuh6vUHIMaVBqdVpI3GRmtWaU8P7zcCJZqpUOlPIB9nB9t51HZne4Vz3gGU2Th2u&#10;HHjYPfxY9eQDF/xUTj1wSZ+LlXOlbb9Yo8onH7gsn9iRw87hJ7zZQ9nUAvjVjU8EqVktOR+YJc3O&#10;a9pMszHlOuOaOWPEFnR93slO6O3z2Z7aqlXWhuHcuq5Un+FlywXr5KGlR+7d/7l/fORjfzP9yLfa&#10;K/OrzHpHc9k8sxgbX07PVNoW67mFenqumpytZOZrhGct5yuVQoW3F+/9Ur7kNbze7l6eTyAaRCzD&#10;R6RC3CT0Jnyr4MqtKB+tG+fcwp90W4qRrUDswvCqOF9qGH7x+1YNsdROCsV6BrIe1OOuz+ykbye9&#10;eEelyzhr1481G2OOtmQmm6qP4I4VXZCMS8WfTPpN6WjCHcIJqdZDeW6R+TLZWYBpuMiforWSYb2U&#10;JtNh/CphYplrpstmhExXy9SezKCJXCE80eV7UqOSXogFVBpUn7DeTq3uFpa144e1e7/W/OzHlg48&#10;fabO5WqpPxKJFBIaGBfgLq8xXooyXydjHva41vCruns1EkMqXy7g1ez08Ycf+Nzhg3dnM7Ov2PGq&#10;bWtuSMUHvEojcJa1WMWylXhAPTLPKImeefF9P+N+kZfISDjENDB2dAUMboFcAFa4SfAWOwD1fuVX&#10;foWuiUlq4BEA7n/8j/8hIEE6GUGK4r3EZDR0JugWXMiBosIXIMg+FAgHiRqV3pjJH/ocQCRHwSwC&#10;vwTmTk9PUzF+FYzFTBFnCWeZpLbPschsOCcKwa6AKGhCBKP/5t/8G/o6xAzUjd2Aa+A2VkjouH//&#10;fnaDV5YOk1oJcqVWfEs8LNE2gICB2tCZ4FfphKVW8twBXlmHtOZA0DyW5E8An+zA64bDQfYwDuyA&#10;NeiB+YkCCXT4HO0KyQjZBw0uLzU0AwBKptT+/M//HLTK2eFT2c7OvL/geqkAiJz9xSyK9mkt8hYR&#10;3oT6Qxtj/zDM4kq+gx1A+VQbloTuhUsmDsRcXykNy3BXQA/BucorRqTAMMGUaXZ0dfISHR4ZBp7H&#10;k8lWEHauK/50cV5JjXqDKhbyed6AmB11fyUwc0Yy51tpO611dc5qLjMo7dNz61N6tjNRak/NK7cX&#10;K46DDDFl407Ms4rN6gNPPHLi0LGbN2+7ZfOGYHl65uh+faQ6dFM/CWaJgqBekQQ/cBASJMtny4sn&#10;m4Fr9G7tTK32OdogaDvUmh1TPpxQBkaDuHu80Zt6M1itJeYL+XFfm7KGei1jRPNxqUMx36zrMeVt&#10;3soqQCQrehpwpoZv+sVws0o+YKgoYuodrAKFwuElvEZQPV2aPuY28qlM17paNlVMBGV8ejRczHh5&#10;E2gMBYHjM9q0Tb+pmY7VH4y6tfTS3Gwqd7J3Feqfx1PJE+ncGTMxmcpOJDLjVuqslRm3c1NmZkJL&#10;jqWTY/HU2Wd/YunxWOrssz92eiyWPvvsT5z9L7z9bDx9gc/FyrlgIS9g4wUbxcYXUNQFD7GSY9nM&#10;ZFtqJp5aCGILml3Ug7qKp6iCA3O1Wx77TN2pKDYw/FxUzzZ56ZJbLq/b4NqzVuK0mTpVSZ7IZE71&#10;Jcf67LNt5mR7otht1Nqry3almV7IJycL8fFqYiZI5lOJanus2tFf7O9qdiYbqaChqahYgVMixYbl&#10;x+wkPSOdhfSY9Bc8bKxLfgSefFZkXQCli0hX6RSsZJDN1HPZUra9mks24tl6m4rQo4IPqPu39ZFX&#10;n/rToH0BYyflZanjaMkdrUESk222wYjRLesuz6cVEN2r6YOM0bJD+3h0JzwDyGhxgl3pJLJSYyCd&#10;jsDQkEzlWaAJTBuxhdkclpWUW9iDK/D9jJbgnJK+BWTpVWkyfTcdECUzT6dEFyvCETwv4fHc75Lv&#10;5tdrEF1d0Cz0U60gFVVNL+FVRMiBWoAoRltY9qYmjbHT1re+aX7ms95HP2l89NPBk0fT20YrW7fn&#10;4mkckIjbnWAy4o//5E8PHHry3/7pv4MekzskpD9Ct+7v5oo89z7AEIhgT0OVq7xzWzsjaFAviEsq&#10;vCVVPRcZ+kWt8CpQHlbK0feZB1FVCWIHxQUzIhPj9z788H+Yn7h7XVfX9UO393Sua4kyKsS3U7u4&#10;ts7TqjQE6r2iHnkebtUS8KuhO+5U6dRcfTLZuXHVwJ0khvadpqF6q2fOxa4qbrUE1uacyu9JmtOK&#10;pBLK5SB1kDsx6SRdBf83W2cxiENNlmjIHaWIwlWALsQjRQqk+6XZ85KMz85CrckwWB5ziDQkKAyE&#10;WIHJg4tliCuPJzcSHjwf/ehH+QloQucJqyfIL5z4lk6G7gWsA4MLTcA+TGEDJUNCVErDmQnUBYBD&#10;0Dk2NgZTyEYEpjj80DODloBl3LEIbfEegx2kVnRQ/MqecksLTrpYk2XmYeVuQPP//t//OwgPqpVv&#10;JtN/8id/MuxFWaGGCDcBuNSKyf1Wb35u7kLKCSMY8Ccl/O///b95R+DsJRoJYbKlVnzjGgUiZABA&#10;nf/f//f//df/+l9jqw984APwyljj8ccfxzsKtIp5sSp6ANhNunHcaoU6veAik2NyLmkdYwBGAkgU&#10;QID8yiy9TNRL5bEkzC6m5qUA2OUSS0ZxVvhV4gywIlpY7ANdyrWgRVCnbJHxibSIBfc1fPgAuJDx&#10;lAlhzImg5BES8CtvVdy5uHPw32If3kcw2aBYiOe3v/3tZld3D9m0hoaHeN/E4wS2BE6q247HVnR7&#10;wicJea5IZlhVRKM+72wDR+0U4TSLFS8PgHDNzna7r19PZRWs4/UOiI2Zcd+ue00SzJ48cvyWLTtu&#10;W7dWnz07c/RpbaQ8dANxYUtElVW6eEhN4rJXY5XxytIpIKyKC5siLmwIYdX0KRHFJIEQt7ZtariB&#10;mVktU50lM1Y9MJ32dSm9E41ug+us2ewsPYVoCJ8RuFyE+hW8QLcsbtxqttZPenW9qeLCOqgnMl0b&#10;0MIW4zpgwTDiQFylRlb4AkDLZbMINs+nozkQlL3y3Kl0cry9d0GPLcSSdT1etXM1M1U1EziD5a1Y&#10;MRYv8bEJp5Qq28kLfioX3B5LlC/4sZMX3t9OlC/4uVg5V8t2M1E0EiU9XtThXE1AZFm3mhr6VZzd&#10;pRsXDHjudgnMRN2w6rpR03RcK0qamdfsgh4rJNJ+PFZMxkvZZLMdhbVtZU0+ZqKSbXOsnBPPuIm4&#10;k7Kacb1u61WjXlcO9aTtaGiNmlaveaQAQS3OM4KjV5VHl8eVYTHDX3gCGTSfw6wtNlSIz1Y30dIF&#10;aGbMjWXqmfZKOxA21Uzm6u2hFvaZTlQF/LpYnEh+weeMOEjckC5qcb1cj1c9y2l2NvFqdk2fnF7g&#10;XIVdDXwd8QY7p0ZV8y8rIiaGfffK7pX+iEYJhKVHYzlv0ubZvaG8rgTIsr8k42USCnxPr4prLeNm&#10;9YA9I7291Ffjpe7/HK+iSy3qqt5f3R5uw7S4FyynAaaKuw1t8mz1/q/Ev/hJ92tfNO6/N7j/vvqT&#10;j1XnZsuprPHWN3pbtqd1NQGFiNM6eWLy/e//5dE1fb/7O78vQS3kXSUc2GUcilg+rvgxS8chuJXS&#10;sIVwvgMfpSNfMSXA20qB1Wd9oC5aHcCL/7TQZytLJKNBSA7FhRAv3SDJ8/SZsc8dOvh31fyx9SOr&#10;r9t6Q1/fsBo3q5jYKiy2ikvJm5pJQSW2JwoBKwF5ZWFkMKxGEzWnsFjN1/Nd/detGX1V6zQNlfVA&#10;NRwH5lYXAeJVAQ9IUVnno5InKHNIuonWwk4KdTBuh6Bp5bhsZX1RPQZvMd5JWln3E8jjCS/IPkzf&#10;aGaJYclLej8L9JROhl5R8AOkHQwiGBR0goMRPWTYBdHPMMUMeqPfAHoyhy5jJPrMUKQkBQJeQXh0&#10;I+AhJFvygMvpBKIASYkSQJ+Digm0CnuHionJdMAW+wCVcA+CKIXKJbLBhz/8YUhfZqiRHFAahwv0&#10;vFi/ISPwcKhPgTJJhZqW1oH5EJJxOjjdcKzOPoBOsCYvBeamUCxIEAahJ1mEqsQC7EDhsNRf/OIX&#10;gZsURZ0l2ms4v3/8+HG8o4CwNAGLIc+g8u9973tBezC+7EZmxL/4i79A+4sXHdPuYEdgOuAPgE6t&#10;LnbRRTwWEhBiB5A92JEKYBkMCJPN2EPYGWyLWoOzAKPBkTSB+ovjnQBccCMlCPLGMtQKSQCoGgwa&#10;ks0Cc4HXf/qnf0qrKY2Go4IAiwOLie0g0mRALTtw3dEVsAOInKYxTsDOMLU8cK2nQOFWiRZ5LtEd&#10;t07IG4VsDe1kFhBsWtDcSb8+xwPZ0902OBRLtS2fGiscPRmbmScIJFGMVMB40/J1W6VGas1m4szd&#10;mghVIdfFXuf6HYGkz7twWvVUt/ZTMkBXi/kgaGO3NXprTzaRmHi4OfFAszHfClVktktP15q94WHm&#10;0zrsUhWy35knhaBSTWl1YedcIEQ1KCyZgGTa6BoJnrmm3qjrSw1zxo1PeYnJIDbl6+OaPqYZZ3Vr&#10;yrSnjNi4YU/YsQnNZLL7Qh/jLDs/+0MA/gt+Lriz2mhe+HOxcq6W7T5Gs8Y1e1KzF3UbLl8x+YqJ&#10;IHxqSEW0mHXCn/HxPYZhdQVerWUtvgB7j+pAS0LfngnM015w2vdP696k5cwn3HIbE6ZWetjKDFu5&#10;QaOtN8i2NdNpcGk+1pyvOQu15lK9vlwrL5XzS4WFhfnZuXkeFuYxmOmAo6LLYOaFwWvYq/I0CRsh&#10;3YQaIz4zO6/6eAmZyvvru3oSzn9UuL15xyV5GuoJe97WTgXBkcDL+1pVI1oYsLkV21bdvC66vGeW&#10;UAYgbxHRJLXq9Z1FtsiUkJxVavgc9ZRywv3paAjCgvcG/ASjdnpeKUdeOYyNn/e5j3a4LBYItAox&#10;X1QwOT9h+gnQFECpslg8frT6wL2lL3y+ed+D+pmJRMNLDK7qvfMNydG1OcPWKtVlxYrqUGjHkE/9&#10;zm9/QAIPCbkid0I4y3lZ6knY0BaLKWlqmjWnUnGcclPDK+rcJ3BhOMI/Sdh4wU/Da16WT7WOK2fQ&#10;hB31G02/6gQkrWyoWD1N7ezYg0cPf2R57ts9mdSGVTd25ra5fpbpQpWoUo+7Bp8EH89I+GZSrZjn&#10;/nRbKyqRpJEguF+MtHtG0/WKfsBgmOiRbpnxsGtVmiafqmM2fcvVko6WaQQpFPkNzOLWqk6t2mR/&#10;9V5VFC0cEunZMRpXh9DVvtOgy2Noq/Av52rlOCckJROz6JsVJfuSLzInzmlEAAB+ApMBSlhgQPlT&#10;pv6lrwDOykw089QMdOXdSgmhFxc/iRIJmAifR5cCdBOMG0oO6HlgEJivBxWxAuspXlxIQpl2l8qA&#10;hIDRdM5gXJJ0gGjhYpn9l3AEzxZNnWcmxe61xm8CzkQpQVtAkGBlng4km5xLuEz2pFHsBjMKxiX+&#10;F7CMlvJTKMUReCpWknNRPfAf1UbqIHvKGSV2FQWCCOEFaAjYDlIZ8P0zP/Mz0qPSRlwXkEagH6Bp&#10;WABzATFRmiJgCLvlC157ziVjUXaTnplHW7hVqFMJjMjbTZ56HD+gTplY+/Vf/3U5tXi2CTzlT5Cu&#10;jD1Yp5I0CvcvFjm1sLbysuBasAPfXDWuCHsi5EVVDJCVsQSmg0ah4awAYbm++Ml96EMf4i5SL8/u&#10;nu5qrTo8NDw4OIARW6dUbyzmPikxHD9xSqkoQ2/mGmtaUFJPsZuz491WMsNDuzDFW5pMB+2dXTEi&#10;XDBS55LYic54iq7koccfPXHk2I0bt960esSYm8ifOeauyg/f2I2QAL+cVrYSvGaSQcWujFcvzMKq&#10;hrfuCgbF5+ZRQCe+YwfJZJu2bE4fLzdKWntHEl/yVuDPitpXplrO4XTgDG24sNLloizsWXficKM6&#10;n0p3blDzvQmTiASGHifOH6E3AbD4pSuOC28Z37R9Y3Vim1GqlycPZWMnOzpmAqLetvxvRMf/HWpQ&#10;sqAyQub+bDXqvM+lg+0L3paXGpjhwoVciVuFhWilBSaLkJqTZ4DS6l5aRv6n9lMxXGXaDaICHNm6&#10;xen3UbSB7Ih8rO4Q3u7MDLbruBUapILMEidY41WkJ+p6qhokan6s4Zu8Pwh7UTeaZa1a9EoFt1hq&#10;lqtopKt1HhCJ5AKElUgxcJBsEdjKEySDznOzJ636hyxsR7W9s9aecdOZau5SWVgVIhZnLM02PRMu&#10;hoJ5J5a6i/R+XozwxYBYctapqQ5GfswjCiRVlI8g52dQqQDZ1sTOuRWJQM6UDVvC7FzPjbMFqUvn&#10;Jb4FkK8UwguDWUKEBAzopR8U+uGlvrVe2Kjgpa7Vy1++SqWsJUjmoR4ZJT9Rg7tsNpXqiy0uJ09O&#10;FEv1Gg6oqFM2bXHe9I7Gq29KsgcvBJ6Saq358Y9/ilA7TODydgSCCIEk9094C12WRvleaXkuOXlG&#10;OzuuTc4Ek9Pa7Jw9v6DPTBqzMwZBt1d+pqeN2WljZtp89md6iu2X4bOwYMzOBlNTzalJe2YyNT8X&#10;W1iqLxTmJk597eCTX5g/faAvPrSh81UJf3NxOZZfdhfnm8tLfn4pWF4O8ssB8mK+88ua2sj6UlDI&#10;66yzvVQw5ueas3OHZyvlkrO5XLpheio9O2POL8SnZ43JufzcvDe3aMwvGjNz2vScNjOvzy5Y81P2&#10;3Iz6qCbPaLMzgfqeNebmTAQhrM/MatMz/swMNolPngVC0bXFkgnVmbWmGVuRwBSX9NI+esIaCvCS&#10;fgC8hX8Vk8LM/sPCKqeYZ2aTuYW4r4BEQA5EsUA9GfPLDqLml2lu/kRyCmMHrQhTy59y+7GD9K5g&#10;HXy8wJRM5cN30gMT+oCuWEVfamX/ohogIQAroBPnLVysCGsA7hToJmeRbvCC9zOnA0lLx8VulMmp&#10;mawHUQGtAK8ASpGcsicNF7UrYVbRU8GV4oUmOIqFc3GsnJQ/hW9mBu/v/u7veINQK4nkILCSRQA9&#10;CBVDgQUhoWFqQfPAdKhNTs2JwILEtKKZcK7YGZDHsIHZebgVShDFxcWeU2oScsMyUiWSA0QvJRAH&#10;GpOKTSiEJohcAesBysMDBb9KhUXaq16rpvmxj30M8oJLxsBD3oD8JHiaFehk2A2MBnJlWMLYA4oX&#10;UQAMK+0FrHPJaCayAa4a8gluD1okl0wNFTZt2ULoR8iSvXv3hKkNuGmK+QKksYRekzZzYqzMnzVy&#10;CtFY3LFNY3s6t1NLdhca2rHHKvVGx+o1q19xm7Zh/UIuV0pnvUS6L5GeLsz9t7/8X1/7/D0/e+cb&#10;f/7GvakTT5x94G77NUs3/eImbf20b+ShNnUjZtQ7/Pn03APzx79S8uv29nes77rDc+ITFjnhmSBu&#10;1eEZzpipE+4gxfTqQbtWT5cecA98ZK5yornp9r7hd6adHSU7XlZjeQalLVO1QK9KQkO6xAteQoGw&#10;HvlGmSYiGqhLLoLOZt4o3lt9+JPFxcNdA5t+sDA0ON1uFsCrxMpPGG3JFGFF4QNALgmbMUgs6ZrX&#10;a69qnJibeuCzQ9lHhlef9punDFSTgAejFYK0pYFoWbOFv9Rc0YUhdSsF6mVYLkZwX57SL0MFX2AR&#10;ZspiWBBAaCJL43oxcYYKVunWVIBGNTj4jlCMaTwuKs6AwFzTw/JqvNkCqNwNTdOOkQOZ1OUo0bq8&#10;Wle9jD8/SejaYFNcLdXUcw29rYpeJYgDYeu4DdhuKVbPx4tLVqFklWpWldtFyeVasZ2hG3kC6UmZ&#10;dqHfhFFgO/043zLuFDLAJngRzEhgp+uZvnzfmvnVaxdHe6vdfQtDKiKBp1IbnLvbuSsJcaTadYFF&#10;iebU0Iyenttba5pOua1YzZTG9p4KRuL1NX6prdgwS+gICL9gEUmBmZPWaJvegdqKO4VsEZI4HIvz&#10;p0QkALuwjipL4sJKJS42oF/Z9cu0FDvT7eK1ylwSan1miJiTghKQuOLPTQy8wJtjxWERhD3Xe9MV&#10;MgnBPQ3XY1S9Zk3HqUG3Hz6ofezvm1/7+sL0grc03W400m/+4ca//KBz06Ycs2heUCbloh/Yr7j1&#10;tclk6gtf/Pzf/M1fMRvIdZT3kLwX5FX04i8WJSxWtEe+pj12LzkCtHjG020ecqUO9Rrgbhn1tW6/&#10;1v+K+rhIR4Zi5rIsin1Q49ya7nfaKCrgMVPjQfLJjP+fyjOVZK19Xeeu/raN0Dllt6DFcPB6Rsba&#10;qu25KoMdecepUbaaHId6ogtSk61V4ks/PtWsFZwf1N2f09y4ehsg+VASAChJ23XMWlXDXaehpK0E&#10;kdbSBvyWlslq5NRRqiA1w8kUC++tFNI94UGosPIA8exqWct1eJu2mne8Tuvqpk/hYqmRq7LbZbHO&#10;8xUiibh4BmX6HpxKx8izz6w6GGVlwAH6GeALEJY9ceuhk4RrxLsLto+OlJ4H1AKmAa7JNDoO6cBB&#10;zr8yIS0ADvxHCAJQDkEGKB/whPYUESfqSShD0BJT0pzr3/7bf0vnLG6s4gYgcJM/QxB2wcYJVuYn&#10;oYQ5BTP7RDBliA7xST9JyVQs9HTkFKBSejxEpchhwZ1yUno/BLuAUQxCNwsWJNoUNWEfImozyP/b&#10;v/3blbEIpMvFz4mGwymAhmkjGwGXyAbA67QL/AZ+ZZyJBBZtrsDfEI4/d7ukfOktRY7MNzX5/d//&#10;fThsIgCIfIhWSwgwIqNRE64FgQvYTqPYyGiByoAbaT4AGjRPE7iOhKaBW8VFjzHDue7omVTn3BLg&#10;e0wBfqUVVJiaE/eX8QkBIoC8uEfTNDoZjIz/ljDfIUpWTnU9vT34bK1Zs3p0ZDSTVlyxagbsVCtJ&#10;JnuH/RQXDzZlcXFhdmZ2fm5huVBQznD5YnEpP7e45DQK5WLZrjq26+UrpbPLC9PEvFwuzM/On54c&#10;e+rpfZNjE6vbuwcRs8+M1abHklv8QbSwHSVfh9LlpBBIJJi9KAsLZSm69hbWPOfi0uqnElq8qWUC&#10;o+ZXDzdrk81YZyy7LqGSJioJEnu7Ktepwi2ShObSWNj6WYe4sJW5VLZ7Y6MtV0maaGF1I878jJLi&#10;MsiwAQaEB03nYun2VLZL7/TyTZKupLVae9JulmNatcMod2h6p19vc+s5t5FzGm3NBvHL2j23wwc2&#10;eZ0X/Phe52X4uJ3+hT6c8TIU/r0rpF5JOvWM76YNPUEqYx2dJw7CXGtJ5dt6ItUgJ2DkEFefZlzz&#10;CdHSZuidRkDbO1ynzWnkrOag3+ioFFNEomr63WU3U2haVd2edMy8oRVss5K0aym7mbHcjBFktFp3&#10;4LYFbnvgtWkGc605O51L5nKZBCGQbZsnVpxd6CXp0UQPyhSM+JwqR82WP778y/2I5MV27HQt3V5u&#10;a6+2pRpJ5c7FM8fnO/qa59bCKrc1EC6vRQ4huQf3PUJ0HGIMzfYSWtNu1v1K00WOJmldFeZYCRxF&#10;LSBkhizyyPMdsrCsiztXSAlc7OUlgEYKlEE534yw+ZYpPMbT9LBwsQLoX2qI+VKX/3wv8SvldxV5&#10;GwcBXr5MLPOkmNlCxXrk0frHP6xPTzQ2be7avasNf8iU0Xzta1Ove308ZsB7KXKL26FYKL3//b9S&#10;r9UWl5Z+4AfuAoJgVZlYkPfFZTTyUycrX/hU/SufQ6JTzGQKhpuvLi7UluecaqNZKTl8qiVWmuVS&#10;o1xsVgpuueBULvBp8uvl+JQW883KPKFn8IFwKtbSwvHxiU+fOvPxnuBbQ5k1I9kbE81VjYLrNgue&#10;s+zWi14NR806H59PrcFH/VlTH7VeQ5dAfHV+bQCaGqVyVT+xVCsViqvqhY3NYqxZXKwXl+vlBb+U&#10;rEPWzjizZ6pTpwpzY6WlqUZh1vMrZ91aSXerhlvx69Rtmf0bJVaq9VIRPX69stCoLgbQTIXG/OTS&#10;vgNBpVLbel2yo6ehwtcqBl7pZV+QZOmSb2YZHjOkB5dIDCxINUAqUIYhsUAiQYQIHFE60lvC1dFd&#10;0DMgtQS10F3AbtJvAEDpNNCtAnfgIHH5ZzcZIYtAkxXwENpWuEnRfVIIw2aKpfMBVoKDmYZmbl2Y&#10;POojQFMWKQpkuTJ/4bMbzD0vs/mAVw6X6GDIapGcovUk3gKEKOiNA4Xy5NSwlSBLgDgoDeAuG+EN&#10;gYaIcTGI+PVTQ94U4Dl+knC5UjGQGKVxXtaB4DQBrTD1p//kWM5LHQDBuMcBYVEJA/rZgWgG0o3L&#10;sxnKLS52CaWjll/likAtE9ILhA2Vi8WkEHmRcRVQ2VJnBM3ASgnOIJJWhhCQ3OLCSytgcOBxv/71&#10;r0OacslERyv8tBgcHwkOgUIlzBlvTxAmow4oD36SwGfImrmCd9xxB6x5WDfqINJh9QbZvHVLIV94&#10;1atfdfNNN7e1t2F3caDmqcJ2wufLwmWj0hOT4/mF5XKpqhyf4kZSR6HjpOrOmqC8zrN2Jtp6OjsW&#10;OlKn2tILuQ4nmXXMVCWoP35o38lDx185uvGu/p4Ntdnkwum2Nzd2/cJ6bc24py8rttSMmY1OxcLe&#10;P3dBFlZliWkFwlRhOVXsAAVoFSh1dM/O8KLW9jemP1o9+W03vTW248d7/Z1uIqnpCVTwZZVyRobw&#10;6gV/4USvF2dhyc5VmD/UObDxTaXRodnOWEmJr7OElCeLQ9I0YqlEPJeLW8msluy0Mt1Ob+Owc+IL&#10;96Yrx1YP1EyvkkD7X6+nbSU5UL61JqperaESOypS2HAuTCNcLK7qd7jFf3ozXixx68VYCsUJXM0L&#10;XSOGtGzm68vxxJJhLWjGIo4L0JvPiKC5SZg2BbkqfwrdGWitEx4o5biJpmvhlY0bVIE8tQbDH48Y&#10;HG7MWqxVWM+0twdtHYi5NdK0xlNcY+gX/ExgUsrQQnBC8cAl0Yzlwr8qzwnDL9WU25Z0GYBXnjqJ&#10;5MxYHw4A0MZjJWNCeaaU0k+pp/EbS3YtdI3MDI3ODXeXOweWWtm5LoGFVYG10Daoo1rQvWo3KrFi&#10;M1MsDDUWtpWL6/OltsWGVTTjNmMt5hSFgpWJPCFfqTO9p3gVsIQQlp4RYmMlCyv9DvtfjD2V+WXp&#10;c8XpQV5jxHmhr2cgzkwiVATdN1GshSR4SW/Dy4iuXtJ6vtSFM1+hcn6ri8fcGy642je+pn3mk7PT&#10;p+J7bs298e1Ge5t231e0qVPuza+0XvVGNxOzYI+y2UzTqcfs2Kc/85nFhWXgBa8Z7pOVXAjroWbx&#10;xbfiq481P/Y/yscerd1+u/f6N7odyXpjmZyLdr01e6BoiFbH1dLCtJSIFzmlCPIuwxJYrVzRMDP1&#10;xfypsel7z0x/ZT6/b4tt3rDzB9YM3OQSnrpRjsUdIueoHgCR6z9Rb4mjxLkJfKGEREqEKJU37ITz&#10;wFhlysi8aVX3Lyb1NsvP81i66oWF+IdJarPW0OtN5pXURAl0dEY3Y3E/jrDWagY+Y1WmDFFSWQEv&#10;EsgpgrIHtUAnSGquXomPncn/1Revy3XM/j8f6NtxHQlZkEwRTIH5yYz90uevFf0A7CO+8BCoUHoM&#10;fggNC2RBQMlEuXh2YgQoTEhWVmBMYTHlqkG4ohlg3AtWYx4ciAYCASQB4+AgkYpiSQAJs8yANuAO&#10;GJEZMKhB8BZ/0rfQCRN3FtcfuhqoWcz+J3/yJyAz6sNMgswChXeIqGDDOf3vRuMEVqN8ECfUo4SV&#10;/eM//mMawkY6fNpOZwhvCqdI7wcRS6cnsXKl/wTKQ1sCQ+lmQXjAODpbWFWgMFNVkpgKKgQUzv6o&#10;Xak/UlEgHdEVEKeC9kDGmAIjcEZoZlAjpClWJf5rWAFpkXSzNFmw/gUX0QOwYHBqwrwZZVINhMJC&#10;eMsCVIV5xZ504yhD8ACRfh6LcSEA5RiEFkGgQi2jCuCSISGTiBBCarAPFxcFAgCXqwNHi2MWF5Tq&#10;8ScRdvkVwIpfF1u4VWgph1MTrBf2NiGpDITdStQsSr/lllvb29s4ppVMSEWt5BaUysmDx0+8m0+f&#10;PV1eyJcXSw1+ApYhGa+UjFo9V6m+OpO8I9nZbhqTce1YG0GkMmUDv/Fkw/ROTY2NHx/b0d5zWzZ9&#10;vVkdcJeGfjJ+3XvWa6NnPX2JaVziUxmNzmA+PXsRCAt7AJuK5NE0bCAs88fKSYvQnIRQMDvcipfI&#10;O9qjmSc+XJxbbGx9TTz7053prBFL46XOE4sfeou7RTR5ESX7xSBs6b7Ggx9bnj3QMbDpTaWRofnu&#10;eCUWt+ycmdRTpoViOZlJxbIZGK9MkOiChrPamofNgx9/UJ85tnbAQJrbHs8SHLx6aoFOK5ZOJdqy&#10;ejLhQjorHYRh1S7MCuP2esElgrBilhiutm7RcWYDfcKKTcZTM3ZySbOrKtSATKcpiSuzafHAi9HF&#10;+4WtzSZaqFizmQm0djvWmUi0g+mWeoZMXgiJmJO0pqqL+87sX6gvdg10dm1oZ7DBbB8RyLlwKi6b&#10;enqUu68ZswyYXwKq4VnMvYs/MOnSDZV+RhJbAweZXWLwTR8Hc4mWSPojnix+5Tlq4TylaADCxkqJ&#10;zvmOVZODwzODncWOvoVVlwphecF5gGqkOK15ilrMaSSqptuY7S9Mb1subS9We5eqVsG3CSGrUubR&#10;19BJCWANSQi8KGQwLbhWoCdMA/0REJbHHw4jFBI8B4QNIeOzGVa6bLgWmBhOxFvkX/yLf4EDRARh&#10;LwPM+m6KwH9B51lQMVcKNeMrXyl++mPOyaNdt96q/chPadfvJXJWafpMrrSQbOvyekfnEroKM4mM&#10;2o5BtaobC3IjHv8n778QyF5GNv2r92qf+Qtt/mTxrW9fftvb5+M8zgsxzerSrEJrKu2ZyQk1x9KK&#10;RfCSL3g/tfOqadaPTi7cc2b6G5PTJ4qFWvfSxt17dm7YvBqvYq1ZwVLAThV9QM0CrWAHpIbyrSYP&#10;xR2jxYLaFuFMTs9PHV1+qnvNXXt2/HKLBpzTrJTWcDSb60VgddpOV0ex9DPKX0uvZjVmnEwiduGK&#10;AiBlxJ7WdNiaeZViELziVzVIknSHVrRPHpv/9599XaF4+ld/e82u3R7eGpzWxXFE73ipCQzYNYg6&#10;JsrBcEArHnYQHnwhika+oUgBYWA7kAowDuBFJ8NdhGcVu+GsIwBFQDBWYQWqEkSFaz+9KEynJEHk&#10;DoSjpRv5vd/7PZg/zojGAF6QLfwKdwuJCMYi4BQbYYIR0VIydWBmHIwl4xyZTFBDotYMksxTX2zo&#10;yyFAbbSbLDDE9PNgJ5hdmGDAKxQps3BUDxkDDCXIFT8qgCZ9KZ0n1YAfpeOVTo9TCDnIr3zj+8+8&#10;PK1gHSKZLhcgyLloEfAdcA94FXvCsAoHzCQ7kAxzISCmAiBp+EveOGgSOK+4YUhDZNT0HOP51pjw&#10;3JQ7jcLU9NVsARCDj5ENUEneGgw2EIRAdfMThuUK8ms4EhCGldPJ5bv33nvZGdacjcSpBZoLnqRF&#10;0PBkXmCIgnG4PcCyLLwWOTUyCZQkRA6GZQfd0iLOhQXI4AApG/LlnAUiVvnGQc6zBi/NSAVnC96v&#10;EgJdImoJvRxanD+xIGMdcViR9zEL27vr5c269YpkdrXyknFnbOOkESxZ1mznQDWmH5+fGR+b7qg6&#10;uzX3VaZ2Y7c+8guprT+zWlsz7fhLtmG6hB9xO7X55NwDS0e+VIJV3fGujR23w5eRtJOhLUPMiwgA&#10;yB5DnHfHiFlt7px98vMz85/32qfaO37VW7V3QBsoarl57lO0jjHH1vy2wFYZL5+9tFzKqDkUFB0N&#10;w2ClhXXy+vy3Fp74tDd3sHd4x51A2Nn2jmYma8WUOB5yIpFI8uFpiccTMVtF2dpQ27Q0NvmtT37+&#10;1KNPX7d6w4+8+a3xXHZ5bq782BNnHntgdVd2ePf12vqt3uBoRd1ZXhLbAWjo0GIEcFDKWkg1ahH3&#10;LpOY6yXv4i9ygpe4j1SxaQytcvLMzD1f6/bzXVtAbWdds5DT58h/7ATxQM94ftxpqIvJ1Lzd2IQC&#10;pKShvDYb8Uy6Z7B/ZF1330BhXUeiqy3ebvOyOPCNp+/5wt2L1dLIlg3pbef8QEMfLKVLMAzlhMRl&#10;tlXQjVYHoTa2BpeqV+KRke5P/EbJnc1wlr4SlQ88BN0NV5t9pLtUShdiwxWszrmOVVMDnSfb0vPJ&#10;weXRC0JYJAcXNPTFXuKe0VhILc2vWiptI2Z0Fe+uaqpEsK1sqotY67GEYcaTgZECE1h2k3zd6Zia&#10;lZMOQlwQaDh9KA87yn020gp6YdGNPQeEvdjtxiF0snTByOAokKLgD6Acwu6PYiGx5I21clbrRd6/&#10;L5KFfcEIO+wzw/q/yJp8l3ZQjsR4xauRbjnw0mRpY7TnG2XbJYEgIsviTLl531e7/v5/aktztTe8&#10;NfWe9y1IQmAxu7x7nlcu8l1W5gXs9uAj7kf+ypo40nzn68Z+/O3AVsevpQ0Pd4KXtj9spstGo81q&#10;ZgkrQ5A+zWL21vb8pGG26yl3obTv6WOfWFp+pDcdtyu5uZP1xeX5Pbt279y+A5mqgqRqbl6pc9H0&#10;PEer1TuefkMEcZZZrVQOFQ5N5qudfTfduP0n4253C4DWXaDopaJzXmDAWZO4v6Q8SVhZp+75hw/o&#10;f/GF4XKj9z2/pt2yt6o5KddW6bJVLvZWyLKXbgGdANcg4XiigRMExifYJ2gG7o1+gPPSZ7IDEAf8&#10;Sj9JxyIiUcAoi/jps488NYANEAwErUCxsAuSo+DtgIzgNvAfOwvTKXNipJUCE0MigrTAZHIssAyI&#10;xv4vbOhFtBnSnIK5pW7AOJAWcBaqAjQmJiX4PzNOgE6CtspZqDlObOwJWSD7COAThwHiBiB+APPJ&#10;TzKFJd/UlkKgRWiCvF/CGQaKxcOJjFZQuYA8CGb5dfv27WhqW2FSlbo3XJ6jvaHGl/og4YD7lJl6&#10;XmTATfA67y/WESoAPUO4j9oBzS7ok1OIO5rYhG9edhTC/vzJq0SaGUYyIRMv+gSYaSiSsEUyQYEk&#10;misFYQ9PDwMtlYdiRxjNDfPsO1bnzURdGZdwmSXOBafhnsMo8q6V7uyZ97QHqQt+ZTYQwklSXwiE&#10;HTSNEdPcYVrDtXqi3qgY+nzcana2jfcNl+3g+NL8mbHp+EJ5U7l4s9nY06GteU9q68+uCSGsQ/wt&#10;PMEvHcLSe5hWAp8errjdbKvtM8Y/nZ+7r5rcpV339tX2KwwtBaapmB761ZhDMs6L9DAXg7AL9y4+&#10;/il3/mDf6M67amtXz3d2OVnCMOA+1MquEcMhRhFaNgjUUrRWV2xobmziK5/4zFP3PXTjzut/5Vfe&#10;T4yQoFbWHj146JOfqOx/unN4aPTtb7Nfc4cWT2lNRyNjg3huqW6l9VHps5UmP1qeywJqyBHz7z92&#10;4i8/218o5UZTWjBFGApEck3DruqxvG8sNT2yHSQymXQu27dhY6I9m+zuMjraglRSS6bgGDW0JimT&#10;WTUVwkLXnvzKo1/4zOeWq+W12zev2tovXYlAWJlmkp5I5tqV24bCKapLpaMlUhYrkipQfKQgAOiy&#10;IQYYDTPnQt48hpU8Lzy0554m5q14jxWsjtn2/vHe7JFUYia2Kr/68kBY0ykmSgtdS0sjy9VN1caa&#10;OimZq3YlHk8l0gYKGKzHOD9mJ0wLLUSNKM/UvCXSVYv0O8wa0w/QWQuLECaYfWEQljIZYcv4nt6D&#10;zpcJKWEU5EJLzxiSIpfl/n+RwPGqg7AAF0Ql9HKmhbsJnUgajTSjfxRNSK7m5nKf+aj2uU/WE9nC&#10;a9+UfdVrU1vWfMfXG4M/L1tzWS7KcxTy4MPOh//anjzcfMfrxt79wwUIuBaEbSrfpcuyXIS3rekO&#10;z11cze7wTDPFCA+aNpMdvl6dnHnq6OmvLSzs62yz1g+MuEX31JHTU5OXB8IeLBycAsL23nTDjp9K&#10;KAhb0fSGy0DyUgNAQnwQf0TFvUaxlrByLhGYDu/X//KLI98TCAuEoPeDBwUk4CxP7wc7CHgAlNAJ&#10;gBlgK5EHMH0M2AV7gSjoByDRgCKQcNIbSH9L30tfBNuKBJN+gz6Wn4BEdLNgFaL6MwsP8cmsFxPW&#10;dLASA4FeF2UtXRYFUg5yVSQNEuEeZ0Q6ZCog3fWl3lZUiaE4aJVWwAvC/UmiL7p60C1VoiGgOsmj&#10;C4pFkCPUAHwtOwvaEy5AFunxKJPDoTwE59FAul+qxykQ8LAFsCjN57zSS0MxwPWC9jARBDDNFwEu&#10;hgUIijcYP6k31DMJEZ+7PxRUzbVAwAqPjrlAsbCchOUSK8ErcyKV7qpQkGxb4U/PNiNSOjhU9pQr&#10;IsMSrgt0LPgVXhycDSMrsQsEl3NR0N1hKNZRTSAaYcBDi6DVOZEocc87kYKwnABpCAoSoK4EsKBQ&#10;lNHcDTIU4AQyNJf7iUJ5sTHAYmGFK8RRvTFmzI0hIxgtVobLzVjDKTMBO9g9tWGr05aY8p3JhUIw&#10;kx+Ynd5QnFgTFEd+JrYdCLt2RljYFw5hSd0VQ+PYrPPgxrLaUn/xnvLBz083D2tDP5geeHsutQVB&#10;JIN4T4tVi1o9e2EytxWo60Is7NL9y49+orlwqH/93je5mzYs9fS6uTYrjiu7GlW0MjYDBbAP7jm4&#10;eenJzjZEE1/41Ge+/uV7brn11n/9b/9kYHSY0WVyZjH/mS8d+csPL8xNjbz9TZt+9ifiGzdDLaCO&#10;wMDq5cEktVIWnBscSyTbq3d5qauvwn47ev5L4wf+9FM9Y6XhnmzVmY3ZTS3XZ+XatO7OWjaTJwJa&#10;Jhbvbsvw8hn0ku2ZVE+H1hFTITHPxeRiJo7MaoRRV0/GvV/7xuc/89lyo7b9+l1bNmxWfWgrQ7JA&#10;WHm7i/tKa9Qh/U9r8l55HKvt4oHLIkHyEBIwe0XvCXhlmkkSSfPICCAmmgIsbKwUg4XtPt0Z32/Z&#10;E+ZQYc1lgbCu5bsxJx9bnm+bL68tu9e55dFyPlUgxGSyPWaloYIsW89m4lneli7JhPQYnYu4OIhE&#10;lXU6QR520cKKkEDQ7QuAsDRZjqVjwkuDnp0eEHKaKTDJTxhyEoLvXzB2PL+De3Ga7xdcDTlwZYf7&#10;IsH0d9kVtKSXDi8uDUdG0JhOBi62paEWjx1z7/6YdffH1bz0W36m/sZ3Nge6rYR2bvywsvwXxk59&#10;lzV87t0eeKj54b+OTR5pwMK+GxZWa3q1jOk30O9clvIv1i/5QRKtHBP5nIWUPIGR9AkKYuqn5r5x&#10;+vT9c1OPdySsHeuuH+pdMzs1vu/pB2emipeFhT2YP6BY2N6bb9zxk+cgrIGMwGKy+ZLaq+IEeryJ&#10;IHENx0vYOQcIe2i//ldfGv2eQNgwGonM9gpuE4EpTzrroTenbJfOVPWhrQc2lBCsXGcHoWZD8jIs&#10;nN3E0yDUsIrKRdCbVEbAnMCylfW5NDuv8EAFIEm0VFEgyIloTjiDHwZdESwuOFJws9RN2h7aamWr&#10;5R0hxKT0nHJgSE6HD2loBHlJsedKIe9KMvu5n2uODY0jNhFwKctK6bA4PEjd5Ce+ZUQhcDHcWXYI&#10;2x4OSKT8lc2nnjRwJZ0hdwLDHomky/p58mUpxGSkQkEAeUk4G95DnEzMIXVSSK31epO6cpFEjSFG&#10;ab3zzHrcqFngAWOVne4CmDUbxE3NjqzuH+jtGRrIdXR2JlKrYlZvUE82itntWt9u8ETF12qtuC04&#10;Uye1GhEJagsnUPeZfdu7kqNcvRIWUM60FwkyxYSomvpBraXCDzi63QqQGdf9I+bcUtVz/e7+fq0t&#10;7psl36iqAAIX6RnOuXupxAuskspPZefy63ptvD512GsstQ2u3ZEYHvK7Os1MNk6oZssUgwj5ilkE&#10;38STRjG/dOrksSNHDw2ODr72DXems1mH5yup5dKxoLw8cfrI9Ny4lYu1D/cEuTixych07zJfZnCx&#10;JSOq0lYqx69n55y5era0ptZewo9DIAszVpyrLRyb98Fr3W2ljkSlI5PeuSW2cXXyuo2pvVs6b9jU&#10;s2e0c0d/ZmN7arDT7sloWVP5dKmYNRImFY8v7h4igjDhGpwYIwvyQdfwR9YM9fcMtFxHlBOFoCDp&#10;DVEvy+OkhHlqS+ujBtlKSCr7hP2IPCkMrBkf0x0w+mcAKum81cPsE9IcN7F4tpHNFNPmDCpFra3R&#10;cUkRCS7W/9JGHgQbPYzKjBMAVAinoCdIT+voWAB5MBGCAjvOA6PS1/G+PufdJU86nSbfVJXxLawJ&#10;jZKIBNILvwA0hnGEPIBooWTm3XDUYAxMt0MycU70/7P3HgCSXNd5bqXOaXLamc05IScSAAEGkAKz&#10;mCySohIl2ZZESdaz5PTek/zekyVZybJsU4EWRUlUYgYDQABEDou0wObdyTlPz3QOFd5368wWh7sz&#10;4M5igCVsFXobNd3VVbdu3fDf/5zzHxkWpQ7PrxbWNbmsfvBlFHUDrnr+FK89hFVLcT2ntKZQo1B5&#10;mJTGHPj1pZPmFz5nPPD1SnuX9dGf1u5+v9XezNKZEB/luRHM91LwK1hpo2POsRfN3Jx9YPvi4X1K&#10;Bsy1Q6RJlVxdr3y7QDA6OKGS2QvBJ9A14USajWRDzZkfnz323OnPVYqjbYnw3k3btrVuN8x4dnZh&#10;YnIKPayujs6OtnZ/taAWtN+V0Fq7lLIqXq5jX5Z/pjyTq9RjyU2b2q4KuTGVjAQWFc55fQiWZ+br&#10;CZLGRU0hlhFxCQebm9Ff7ONGEtfdovV01QlsJcCVqVSWoa+8Ml/mDPRlhg7fPqkyUUnX5n4F+sg4&#10;yc85RgBlsCrmGIYCIUcDqLQS3cqRcjZRshe0x9jCh6LuJNv5Sfm7ozcfChyUTcqwro0zBG5O4vUk&#10;VxSUxhbgZr4SqlW+DfBoUANBGQKUKSZ1KVXwzo4IeMnlgptS9Il/0QCwSiUL1Rh04Qsq4WVuVipH&#10;ULjUkgAbuUd5IjKGrywDHwrrIWXjyGAMD+6aM/O5IPXAyCZuY/Io5bfBjchJpOrkcoLOpQYu2JYn&#10;JHneQRXIBBaUldNxdpoL8zEwF9RLvBvzsWzsK6+LJOlTzUnHnTStYjpjNjWFEWapVpryhR5d344l&#10;N072NJKymtFImAarpvnlNFeqL10228GpWJopBKuTlJrEtPNGj73pDY09b21zK9rCo5XiUxBfXkEr&#10;Y34Ig1/WuUnBqAp0s1hyJeKJaFR5DkhADE9kRYtUw6MFs0a0KK6tRiRuoiERjtp4ZaJfG9I2dbe9&#10;5c6ea2/Qxhey33zcfvaENTsfge1ilVVHFYpAAMtg9EENCdF3xZX802vNGohi6cPU0p3Z894bt//Y&#10;bZt+9o6tv/aeLf/2vakfvSb8/t3aHe3aNXFtr6Zt0dw2t56qaKyWGSqtZUVJg1BAlQgAqcRIWGcg&#10;jFpe2IS4IrmlF455MSFfFVdKYrnzQY3SUIO26g+T0nFUf5NOKMs86bEYenCKwiwCbsMQBgGJjYZ+&#10;JEObP6y5nEBGivP5FtbZQNc83IXhJ2Nta6W1YaEhPBKJjkcasw0pO2lWLRIcsVRioeRUqg6kj09/&#10;0CXlZoOBg3MLHA+2VwJuZITCFQxrGtY93JYwS2F9w2lYxsGgYi+46EbVyP8O5/GtAgjJqbgr3DIZ&#10;kZbyyeefCP3JH2iPPri4Y5/20/+H9pb3lpvR29AsuxoPyJ7LmM5fjfpcZSJQA/CGLefXOpFWX9Bs&#10;EHPUCjfpVtKpLY7PPH9u8B67erY9Fdm36cDmhm3Krb485yLWqjdu6L2LnIyA1uW9dd+wj6Jl808h&#10;zmkbWsx1niyIHw+eKX084MUEZgnrFmAdGqEfWLI8TQeQlM8DpjMYggRm8dVKYBSM26IAwwGCg9kR&#10;83JwEwKC13lPqqgCNMXNkp8HWFkuR/nFJi7YWvYFUktpBbGt3ILiyZG8yw9lQOZPoQvZofxSDwJe&#10;Ba3KqVh7ybUEBK+cpy7lHmXlwJGcU5CinFmmg5UoWao0KIkUWEL/2ZffchJxdZBnJCa4AIDK4xb8&#10;Kj+X6TKotPPzoyqAPMeXITXU9MsPfDSmALL8ydkFzgt4pUlRiczHbEBYJiE2ZmXMo5Kzh/fGlgYi&#10;m2zPnLe9ccucT8dKiUiZwvcNWlPT6Uo1o2t4kUdMklqFudhybuuVteu3h0up7u89hnHH/8AfB3AE&#10;0zI1rbPe9I5wZrtWHXFHvjOZO1OOa5m4ntKKivZf16ameh/Cgt+pBB9/hHg+xHL5q43zbUVd3Qch&#10;FsRqqOxoFYLMSJWtVsZ0IDPuApPSkauu3fW2uzf37K6eG5t5+Gnt9IBWIhoAhsHw5fglY5cSR6I1&#10;vq5ftP9X9aXZMeRgE92x9ju2N//QzshbN4Xu7NLfuMm7ut3Z31jbGq20auW4V484mgpXgogq2Xql&#10;btYdnhhurJLMSyXI8D0GyQOPLIZyKVAaBKwrzgcSqKN8SWIFDSQNs99Ml4ckeeZ8JeAvGDgYEbCA&#10;MKzg3IO7J4IpfCVKW7joiNfp8lrWH93USTZ0vmEZJBnholo0UU5HpqORkUh6lDS5CSsf8coGAc3o&#10;ejm1mhrYmZbrdfGyYmiGGgnCOsUas5IFWVf3CQ4WAkYGfdzX8FwCyHJFxFlwAiOaQdWqrGwvix25&#10;vFL9r/cryETPSzi1ELYdzcoXa9bD92t//DvlE8+Vb3hD9Cd/wXrTHU5zQifXskni0cj3MFVqEF2n&#10;/XrjK/BidvAy5oT1F8tltGZcCKfNRLxQHT/T/8CZc9+cnXl2d0vXztatHclNlhsFJmho5yqCdN3s&#10;3cuWaKXMzOXe7aq/u9yTrb/+LvwFyEPghKAZ4fZWdm0ZVQSoBTiMTwQb8Tk7spYWZLNyWSu0nKAf&#10;ISNFPJVPJGmtYCmBhvLO8WJfkn0pzEqD+yXesnQQbkqs2wGJKLcpJwlAtlCJ8omMfheAZoHmQlvK&#10;kUGZ5YQCl4OyBbRocAmZcdiYUwI6UwBfcAxnEID4MpswLyt/KCUJALegaqkxgYhC3smsF6wipHoF&#10;fPMu97uyJBy8PPGtKE0AduWKcga5tDA+QvSubAPBr1UhBKrKeaXRyMOmUvh9AF6hYIPT8RV/4ioH&#10;ooWb5JjmpmR7Q6Y90xRKZOYioYlEeD4ZzhpebWik0DfozM41WqHNba2b2tob0xkK5QdkywO/xMaz&#10;+mFkLVFeUhAPjuX7N4IGq1q07OzPdyGxsMmaO7Mwf2TRGktr1fRlhGGqIFNcVP2liTCvoH3+E9Af&#10;9CIfgvhi+o4Ns0deeqVt7dUqhCMo9wVKWIcc95qbMjddv+vdbzU6kseeeWzgO99eGOzXijms07Rw&#10;ZZFCNIYlqOSOel2/uJFX84XCBD27TIdq0rRO0027SnNNgdLlvkqzwgXARIQN1xJ0sEL0cDJiKfdA&#10;X1JYMbJ8Azfv+7WKC6HtcMKQCGgqy6AMPX7wlvJ/Vc9Y2q3faGUxKpsMi+yIZhY7+IizMbayxiNy&#10;kyhRPArQviYenw9Vd1NedzICL+cakFFjQzY/DbpfFcSn29FoIRadDIcHTHPWAsIalTDuhUStMIfY&#10;Tr1UKwdxnJRNvPXx9JIVsAxSK0eiywA69BcqkyqSEZlIYQIRqBPundABNqLc5BLCImxIJfxveBJW&#10;vsqNXkkhm3MLqXu/qn3tS7m+odzb3hn6sZ+N3nwTIsklg6gBpRDKMy0Fs8vyYPwq25e/7xNZtrIv&#10;9zFx7/LffMedV/5a6xRGGN2uRg8xgtJI3/i3zw19rVQ8194Y25W6rjOyCVEr8vjhf0NKCMaUupf9&#10;vjdyqQcE8HVFzSuPtHXfqtTU8r8LHuulFmbjjhOOTUYPziqgQhASH0pIFvsBaxbMpIKNhDtTo9d5&#10;c3kAEPm5wCC+hSaQIVrkTjl/4IHAnwEcpAyChwRayXXlz/XeMT8M+EIB3HIGGT8FTQawj8/lLmRS&#10;4Lrypxwpw50UkpIEK3yptwDsSgXKmeXSMorKGQT+snPxKB3cWlCklxm3pUqDgVcAqEBJuZygRA6T&#10;wgdVJwWQwgc8Ln8KRxM8An4lJwxArVQIvwoQdrAskQYg1bLyxledF74rmCXVJNUaIDZxHggSUcop&#10;5EnwOeCVjR3+TKfiHQ2NW9s3tbV1eQ2ZQkqxsCVTD5er5ZnZ4uwsDsxtjY3tzc2kjfdBhG8q8fuq&#10;X9eXy0H53d23EOPop7yZbNyJwk4xnu24vnnbdV1M5Qsv5vMvFZ05R4tfztTI6QOg7z9HWTMsg36p&#10;YrX592SWizHPiaJ8r6zUxAYr39Ya8WSKlnWQqPW6mtveeVvTDTuHZgeOPfHQ2JmT5NXmEMut6Sqj&#10;kqMSFGJfdomQfR2/cO94VV+kFqaySABeQ5cxSrvE+8uIICNou/jthx2aghdSCatUy2JFj9cfSrwo&#10;gNNQTFytVRJHFojKBdmz4KuQWmTxgQymo35vqg4soVpKH0J5wypfM+W/Cur0u5V0PIYw0VGWwVFQ&#10;rIwmsmwVBRlibAm0pKcg2kz4LcGe6uecwP+fjBTBmLveUXXV430I69uzVLs0QnYknLP0KddbpImS&#10;6MH0qp6jKGkVBlKpqxFWxgtuASJWKOTgwwvGvpcZCl+m8LKIp/9wCcYNFAkQrEYvECkcuFhksWWG&#10;u7yTb0il/S9wEoIcPT1vG3Oz89WHv6X91f+oDg+Z7/1Y+4d/Qt+zV+w7yAWq5Rl9pqpyki6jhMuY&#10;zl+t6loBXP1LnIdl/t4rfK1d5oynJYuV8uj0iYGxR/LlU82N1oGd+5uMHUQ9ai6qO6z58NBIqena&#10;ym/kvaspUIC6/N+Hr5ezLf94ucYu7xyXc91VfiNwZCU5J+MbvVvgrCDatdhBwTcXnDdoogHFiFmY&#10;Y4SCXbn0Fdh3AaYUlHYBtLqM25UBSgarICet0Ft8Ip/LzQbODML9yYygwMp5vnYlKSsH+K1A4Ss5&#10;RupQdtgCd9iVpna5BYGSMoZLPQfVFXBtL9PH5dJi0OewwEjIqYSglbuWP+VCUue8C47nh/wquASo&#10;XYotn8hdUP7AnUBqKVhOyC3IwbLOYYeLyo0Lol11ajChiKhHgirQ/YJSDfhkwd3S1ORDKb1cSepL&#10;NmkWdhhvQisVTcSbUzo5VZjn807GyXQn9KXcUrFQampt3dHU1kk6kez46HxveFOt44aWenOp7lVC&#10;rFtUCvt4rWBURqtzfVXNCbUf8MO5zIKBxUt5ma6+YFp2e0fM2agRpYMGvT95V6PFVq1RK2ZydrVe&#10;Pe4ZY6GmnrS9KW/XolaEZ4BvOzSnwiZUFdynj21ZZCi1URWGRCQE8nlVfWmoMtnnuqWGLXtus7p6&#10;CjG9qg5JmGhNL2+qtVBClS3U1MxYfCGXP9vb19vbv23L9rvecldDusHUrTLuB7YbKRPqGvMammvR&#10;pLlUyx09p831bwpFQ83ttUyzqUcsQsMd8qpUTReFFOLcFBNLrBtyBbwrwS31iaI3VVJe8Nh5qlbd&#10;90bQnnLFi19rnV8hJFUYldz0ewpwfq5RtfVqvHA3RueBZ8YjFHkBxbvSyZCLUjlXz+fxUcUzkAfn&#10;GP8wXx5d4VLhuuFX1L566sbowPDwuQGe4aaezU1NCMwBRhkR4A6BmKr7kLfV9yVQ4FUAqzjKqq+W&#10;/1Sfi1iyMLKir0xLYRTjUGKYUE6h+zQ3N6TSSa/mEEOcrCTD8xFrPlLLOk21Bv/pqhyzy+1L1Z7w&#10;xuvZaD8qbEONE7SSqBOOVxKJxdR0ywRaQfFY0o1Z5aRXZXYOmaQYI11HMLgL/uZPZgg6OP677BPL&#10;hb+QjGUXzy6XUjJ+KwhVxiPGMiRvCHTDFxb8imMScBa/CzEgysFyvOwLUXEpF1p5zOUVdb1XWev4&#10;lVff4JIAPlnjugVMeWousf1WovRNyrZWOTUS/9xnY3/316o7fOij1Y99XN/azZCtLOAs4ljDkTGQ&#10;P5CfVkuY86hwpf+lZheQIay5XtHJV1TumRCXqWjTSO0zygqF6yH/pBWZvlC3EP8+eoTMQ8EkJHd9&#10;QZsJpvmL621s3D2uwrmcAzuWw7lgAxjY16xhuAIrVGXQpBFjFaNQKg+ZpbtZPWzpngUPgHicbkYd&#10;LGSwO/UmnAFsM19HYlEPe3ZUBXiSUssK5StnT45+9cTgV9z65KGuXde1Xdvo9qhUKRAQLitedB9V&#10;hpP8UnF+pmIvFrs7O1tbG12jjnYf6h7+PfoWt9WGuyJmozBDusW6AdUzsA+VUuanCzMzjh3t2LW5&#10;+ZDloEpbRWbRRPoJk7cayi71pZvcsg+AjbRO2pVEDhnJ7Gzbub5wpR695najs6Pk6FGeNfVk2vAr&#10;KluC77vmqiyFzHfsMjIyVula0SCwZHlA5UGzb0EMkbVaRZoR+sofLjnB1LS0Rpdcq6sGwEWQygWH&#10;BX0k+Jx5lfSDSq2HOFQdJghZXfWYKbhkclGtywoBlxSl5LgVPJXNGtVMjC9meN3gV65TJW72u+bs&#10;V9i7ZfhaWfK19hXHrHR4wbuI3qjfqOBfLH96zvAIsK2qbL9YaZ2aTq4KRZeEAqN0UBUXjyEBk3jx&#10;MTJmSt1ePOC8zPgZ0KUy2EoVsaOs3LQZ1iMYd1TcvGLYEB23dCKaGJlpQ8Aoy0dASltStXB/W4m8&#10;Vy3PqpUWfBiUJyiJnOTiZ7c8JQgMDeawoI5kwSSfB8SSkE+8q7EhQcC92gj+ip53mY2Tl7CpIdXR&#10;murpjG/dHGttKS5lp0+dqo2NWRUSeno0PkhMAKQPJlQjVKhREsZu0ObpeHuV013R7kNtqZ7Y9Fx2&#10;5IVJczgVYhyqEf4lIi2W4zI+CsL3kawa3RWQ9ffVy2IBABYwxbkiotIZkFc2FFbIzV8cyOfLK5UV&#10;THYwYQsnJ1nBuGdM3XrI2nLo4HV33tF9+ODi2eHTDz9ZOteH5jScogO29vRo7cImKL09aF5C+8qq&#10;jvngCjIoYgkKAMdanWeDnuqrfpqATGUylk1sYYJQISaBpDCUGNlxEuCdfeEsMb6z8SH74ksqG/vo&#10;KMPFAmHRR2ShyHmQqRobH+Ng9mFwS8USAc4QuCstUK/4Vr9r1lAQRSkOK5InPhkOTRrReSNZCScY&#10;7Ss2qTPTtGh/bS1QQ3zfhTl4xcX4nhNIu5WPxNSDO8Gdd95JRSGzRSptHBi4rljrAkuW/ERQ7MaW&#10;53V8Nn8aDelJXYuzhnI01JTKZCLUtdRwb+t3Pp944utzTZnpT/5z/UMfSbU0kLkNT7f1vBT1CJqq&#10;xq1Yfip+6jltYpDhsl256iA+pVcQ8zDcSMjNxJBwQrfVt+rSikSIR57Xd4GI37REiGOD65yRWEeR&#10;xI3aWpgwAt+yopS4vFjZCBdilp2OYKUBeoIyw8monah5DREr0xiJNYXD6VAsrsWIMq7NaC+dmH6i&#10;d+wF6I+eTd3tXZv1RFplesaPPmSRzqQeDXuxiB2LlCOhUsTKhs0iQuPYr+NJLZZwwrGaFVZO9+HV&#10;XwY6JAoQuDWSckVCXsishMx6LFKJ6bWYUQ1rdiSkJWK4/FSjkVpjAwJZ63ppuPHHQlqciGUTVO+q&#10;d6Nm6UuGzoUkTw54ikmoRp8Oa0Vtumy69bBWjWTJRFsMz9RNchhyUJ0VCqYqPPNCANaKrdc0FjpZ&#10;PVQBVYdB8UIGKJi9VqrLjXzEYGpIBR6gx6XDNbviAmRVassypJVKUeaWLaMY1vMm92TUIirBuEJU&#10;asw4j8QgKq7YpqAeWEcVBvudq1onKCehko1KRfKCYYHCA6R/P4/V1/4uYNRwN6KrqxVDWJnwFOTW&#10;iHhiQaPGArWsUVjLVmLU3MVrvikWlqaIOiy6WgRpCXhn6JGFMjuBs4VMb8E7OwxYksiH/XwhT0QS&#10;aFcjISGeh5ZB/tVUItHU3EAEfyk7z0zeULWbyAebn5+ZH49tr7eTpKup5Oll1XPUyBaDkC2PIKoF&#10;C2sts7CIaikWdvmIddQPro1WJZxCGKhBW/RGzxXz83ZnsiO0h85QVxmlsSWzsCAOHSKP06s1rNL2&#10;8iXryZClWFinohd6SxNnHLfQtHXPG62ujmJULWIRLIKbOz8Z+8mrfe0lfky0G8gGezGqzoStkEAP&#10;eokvbGSy6i7rlZqH9c4OxXEmjtZz+fKLJ8YGRqKZhpa9OyqpCAvciPLhjFG8lZs8l5XLo+BJyc6q&#10;HPs6quv7Hfoy51cs9PmN0wSAQ0656srp+13tynwPRUqCO8AT0ldYukGfgQdP4DMAnBUgyyb+T4Ju&#10;+Vwgr6wrguOpGKBqEJrAn8BZZKqKpQI+OhEr6hU9M2tGgbiLTGiRTDktFOwKFtZHoOtlYVWPWjZM&#10;+oQZvdf3+a3WDJLBRXUzrXkRhqEqy1OyGhjhZc8zYCsOD+IHzw73SGlp3oGo1uWxsEH7CZqHrACp&#10;ah72M888g8wWtYTAFkCfWgpcrDhMFoHBQLSuxnFlm9/Kq298SeQJKx4Nwx+WELdkV/r74n/3P7UT&#10;T2sHDsQ/8onQm9/hplM1GZrW5Urqhy8WiCvw7MSJ57Rvfblw+piWz5kNzWTDgN6CboFeCilMpHga&#10;lSJclrKymhWrrtyy2BmFJQmawVq1AQvri2oJCwtYIdVjWIUJBPTU9z7+esjmW6YINLFUcld/1lIU&#10;kBGHbQjDPQCva8QVA7uRW3XqZtHwbEXnoeWIY0DIKWuL87XxM4NfmJt4MVKZ39/SdLBtS6PZYFYN&#10;XeWBpr840HvKiR7xb80o5ItEZBbLtc2dnZuaWxjVrSrSiGSXxIqHzolyTbr4hV+TZXMSBWeYLdQC&#10;AMclz1uqT8/btZDZujW2O+Q1GrWyBWdIekYXl2X0/S71pZGHDdQGDcakBhMZXiKZcHYy8tRQ0nNj&#10;N1+nbW5b0qsQLjZ+JGSBjDixEOkqFRWv5uyoljYRWCMKOVIA6IY0AK0iD/2Rh3rjLqsREtjiHaao&#10;fD92QCwlGxzZdmHn9nA79kg250+HKrCBZTh5ZY1S3WZp4tvdUArzeMY8elNDm48ACJ4V/niKrEX3&#10;W7U0FVS9rmFjww6GZ8eYqjoEgYDq2eBQSdVaitbUVN5RAC2flqEvlEmVPM/rFk3asLKudiKVu0dj&#10;tUL/Vl3ddpI1sl2aCZ48fQ7LBlpKda0Ica8YZdZGr3k9q5mJCQOLHu56KyGseK0F8EgQrbi2iF6B&#10;zEBiNlITdqVMiixMqrCIYDCVrIp30GsmFUenaHGhMjERXSx0UBf14uzidGhHrf36Jq25pHRhlYcW&#10;DRQd1lB5eGMgrG55FSUJUDOZjJ1YbjKbG9bixXhsn4OsFxDR8bCCYUSFa1VhPKpbwvLQR5U2gFoy&#10;sexzqq49qE2eqxm1zp2H3hTp6a7E8XoIwaKb+F8uBzxSLcvRb0z8iURSICzZO5iPydwrCeWI11K+&#10;BoypOBTorlLjRKiLCLHJ6YFzA/VCuaG5KdHRbKaTlMXSQ2ogPL8JEFxJaVyAaOWAV3Vb6xIyJ8nU&#10;tZKRDbrDxs/cr0KXFVgmEJbZF1wl+amDOC1xchX3UIncD/CrOBXIJxwjoJZ9YWclW4wk5ZI0LXyI&#10;aX5mZpYWEQ0BYbXqRDU0Fwa8xmqxTCm1IRDWH3qCCUb5T6iwNV2L1ePggZpVt+OOl3DRmTNINUe3&#10;Dn3XACSCCeLvzn1tCISVRiJNNFjbsM9gwhqP+iEBBPnMWDmQ2IZBaWX7EUh0eRT1lW1+ryKEVaIl&#10;HrMjFQUmwpS/mAu98Jz9B38QefrJua7N1rs+aF53C4HD5vyCsVTwSmW3UFrHq1QxihUcBWLFovHS&#10;Ue1b33CefqZ66pw1OOrML5ou860SEvYdCBgBGDcx564QlaRD8bhFeEgCdGQGuXjguqA3rxfCVtAi&#10;910EfH8ZrUYoLYAH7cZkDFpY6x/UXjrmnT2tjQ67I6N13IRG+pyTg86xEb13SkfedXZgcvKFkZHn&#10;xo5/LbE4v1ML79PT4ZynjS64U/Pu4qIxPaXNz2nEGs7NawtZeyGbH59cHB6tLi52WKGWat0Yn9Im&#10;prX5JW1uQVtY0mamtbm5VV7T89r8gjafVWeb9Q9YWNCzi7PlmfHJ6dxQITmktQ4tacN97uA5bWBQ&#10;7x/S+ofX8Roa8XqH9YEhbXDC7RvyRk64/eO55/Mv9saM0eq1qb5N089px4a0oUGtv1/v7dO+skN7&#10;xjCOGOYTpvFQRHvK0Pr6tOnH3YFe5+hJ66Ve7eyIdm6gcuZMbWBAHxqKDQwbA4Msx020MeNRBX2V&#10;69i6HXvWO3grAza5v5VFVDloAJt6z2kPfMt+8GF3sNfMLeinz2hPP++98II+M5ks54ylnBOL4zgG&#10;W6T6hniEov69Ucnd1lt+Nez57gLKhqSFZmeMF55zX3hGH5/Qhof1EydqA4PmyJB++mSZ22xqQUn/&#10;B20D5YR44Vk2OR59+D7t0e9ok7P60oL27FM6+0efc+gWmYZUMh4VX+zXeFMsiEBYWFh8YQWpiH08&#10;ACUyEMvowzglnssyIQXmbJbLMpdDs1phReQo9X8sL5E42X/MQs5eWDCy+QYeo27PLU2bu+r4Gnmt&#10;RU+rKAirZCpjdsWqDFc2hIVVcrFq2iagyjYjyZgdz48XlobL1USxpbFRa2JUzUOJsxL3xRP9qve1&#10;lmSGVYZXHlvVqw9aY2crWn3TjqveFOruKsWQE+VHqLiS01ZB9gDKKzcXXUd6C4MyaZmAsEzGsLDM&#10;yqoCPRdqTu3QJCicy6CrW41NBH5lF7JLgyPufLa9sy26raeGJyR2Et/JV0BsMPEHM6IAR6E/g/cA&#10;8r6SneCil3iStcr2eoSweKny1ISFxZIe8KyiOSDEaoBl5ROhYMXtVbZAmkrcDPAiEKUqWgV/Uqv8&#10;xOdlK/iIg1ZTZlKf161Zs6HSmNEy6Y2CsHiQLbv8+p605yNG4m4K0ZqiVyljCUyaoUxUj4dobuLC&#10;JB1cHIcYBCRH9oZA2AvayUouljUeCwYqn4UflUYuQfQKpPlRV7JaFkgkMSLrGiLXe/y6Tv59D371&#10;IKwKDmCYgArF0KuHckvaIw9o//jX5S9+3YrEQoeui7R2utMT3tkTet85Y3jc7O8zBwbW8ertB7eY&#10;A/3G0JB2+pz2wvHQiV6vd9B58Xil91wUIASoC0W0dCMSdDwR59jxE5///OdR+f3a176GZwgtB/9m&#10;0qn/x//4H3GhxsonD5F3hixxmV219tYLYV2rbtF81Ypfy5teBb/WiMFyzDCL9tEXy99+uHjk2cJw&#10;X3li3BsYtU4PV/rOuL1j2vCsMzmxOHF6dPzI2MwLi4vnkrV8mx5trYdi2Zo5s+iSFbOQLeZnIF/s&#10;/KKdz1aW5iq5bCW/VJify81MlYtLjRa6y+X67LSzOK+XcuWl+crSgrM0V88tXPzSF7N2br68MFOc&#10;m6rmFrxy3uZsczNny3Mj0zPzo0tafyk8POuNn6uOn60CZHvH64PD63iNjhTO9tcGB7zh6Ur/cG30&#10;eG14MvdS8aWxBmckvyt6vHn66frx/kLvmWJvb/3M2fLft0XvtfVvRrUHwkuP1abPnquMf8eauN85&#10;PWC/cMY4O1LrHZg8dbw41B8CYZ04EfrafbkXj9ZRKdzSpaXTpJoIASuh6l9lEOtpqnkt25N0J1c0&#10;HrzP+/QfTH/ub6OnTuWX8vGnjjh///elhx40svOhfB6ecLqpNZLKSISDHxPhM7cblBnj+/b4iw7w&#10;60fYBKdusZj62pen7/vGUt/p2PGj5hOPFY+/VD35UviZx2bj0fSOXVpM5Xn4AdoEDfEPH4dTx7TP&#10;/Unt7/86OzBUKy/F7vlC/W8/W3vg3trcTGRTV2gLfuOKKH+tC68cCZgYoGCBsLi0ylQRbExmgb6a&#10;zDrCzgrfJnBH5hXHg3mCp6rbdawvZpSVN/bwUKhqRZKmifcRwuWVuUVvcQkWtlJZDB8ym69r8poL&#10;PoT1O4Mes6uh6gZBWNw0WDvQihncKE00kq7n3enRQn7CbU5Fo20xLQmRX1XOP9yGT2aoKBpSCqrG&#10;DgULTk05lVB1QB8+W/LsTduvvsPoxpFAeSxjpkD1lc6hcnOdD3cTKIlgLjmH0LEnvS+TMembxZEA&#10;nENXwp0Az3nqTtl0WV6C79symGwro2OLp07HI1bDjs1mQ6MZiSn1pvMugPw8oGAFZwTbyoe1Ifsr&#10;T34pF7qAVgmwdTB5X1kMcYn9SSZXbNlAWDAoky5rMGFhxQU2cI3lhIHXROAjK1H8bOIjK36x4hor&#10;SJef0I+Y19loD7CMudzi3Fy2Xq3t3rR7e3p7q9OWKTck6omNciTATimBa1IDvqKC+j/smY0EARoN&#10;eLZEzDACd8mIjqk2pIKoAggrO1IJGwJhpd0uF+a8V2uATVGYprroNeAejmHthxOOwB1xKpBxaeVJ&#10;LvHJXtnm9+pBWDVwqceF76ftuZHes9pXv6h9855cJONs355sSGnzU5Uzx8onj2nYFQYHi8O9oaE+&#10;79Jf53oLIwPeYF+BhPbTs+GxKX12KYQFvl42Jse1vjP17Cyax+HuLVpKaRVWM+nmTZs2/cM//AMo&#10;lqdJLuJPf/rTsqgjr7LkEA4WJC9DqK8XwhLdY+C8SfPFXTVuxZMMna6Ry2vffmjxwcfmTpyuh71q&#10;V8NicyyfCBE2ORt3a62N9qbMXGPlrH7ujHtmPpX1OqxtDZsbGtqwolWUWdCzUxysF0N1J4Fzql6P&#10;GrWoacdC+MIWdG/Rrub0Wqa1IdmScpkR4oaTDBUtrxrR7LhVi5mrvEhdGTXLHJmOWE1JPRnN1Ssz&#10;uezR8tQ8gVuZzub09kQi46XdasopR/T5puRSQ2gdryZrPmHkMmaxMbGYtvKt1XxjcsJrf6TWnQ0n&#10;2q/PRbctLSSjk436bIOVz1j5rh1WoT0x3Ypb5syt3tSdM9W9U2ZD4XSrOdscm+lMDfTExrbFa1uT&#10;db0wNdLb+M3Hck49smdH5KrDWnOLQfSYv4panjovsTeu/7CqCnNiqcYqCY11AmxDLzyrf+OLycWS&#10;HclYh64jWM3oG4jkC6GeLVpHN3HW1a07UpmM+oGKfj5PSa1z5bv+gq7xC6zLpJbz47kUxQWn/8Jz&#10;ialJ4uZhCbVileBy3F30+Rnn8OHYTbcuxwZt2OU34EQ1x0N6j1HGmhjXHvimeeyc1daZ2LZdGx0x&#10;R0ZDeadWL8e2bNP27GNps+QnEHpNN8XCMsuCXwkHhoUNIKzAJsYaCekQaCLsrMwrApiEBeTgmuv7&#10;BdaceqWmpIrEeRkJPSPWFI+2NqQJ8XIKlcrklFZaDDPaXB9PX9egNxXw8lceNer8Macarg5tDAsL&#10;JsY+qoRBiU0062YiFg3F8sVF7SUiRaqxtBduS2hkHCYw2yMOFG0OHINA8OgVx9H/052k7jY55YQ9&#10;4Yz2Ig62bfeNb7W2dNeTBAWELXKIAIujEeXOGAWuK88KsaXjSACEhYXFF5bYnbvuukscCdT3qjKV&#10;N4+KMgVLKDhheQ2pTGtjrFqsDQ5mZ6dq8XC8vSOcblYOsf4mT0H2VzKy0kyErBIj3YY0nMs4T1AG&#10;aSRCzweFuYwTbsiNrOskUrEQgQg8gURBmYLeJJZrpc+r1LY4zwTRXfyEOCQAq7zzp6ilUBVM55IN&#10;pKOjQ4L6aRV79+7F6DA1PVUpVDoznddsvvZA08FUMe0teY2VzMY4ErDEUhB2eVEcLKZNegOuYSq8&#10;lEWSgwhxiJiWZLQSK0qN0d8D+ecgwewr94WV1nsBBlUQzCfkMOygRQBL/eKLL46NjVG9aKRQXeKn&#10;JAW7oF1d4vO9ss3v1esITI2+FUwRH9j4Tp/xnnp6KZdv+uAHK+9/b2zbZpyRbOpv+25zx+5IS3O4&#10;p9vctMm49NfmLZGtW63u7lJXF0HV0aEBZ2q6xrq+KeV2dbm7d1cOX2VfdXV4S4+RSjDaE8ikst58&#10;7GMfIyYPiQke6Cc+8YmPfOQjP/mTPyn4FSyrQvLPL0tWrslXPsr1QlgV6Y3WLZLP2AbjaOrZ2sCI&#10;duQl7W/vmc7OTW9tWnrjwYVrds1t7cpu6VjY0Znd1p3ftXmmJznYkB2MjeczxURXpqWrszHWaaTS&#10;TipRzcRKmSgv5deTjlcam8vJeDmZsJkcm5qddGNWM6YqtXm3luruSm7ushvJHBKrphOleNTOpKsN&#10;6Wo6dfGrlE6UG9N2W5PX3lpPp+cdd3RpaXQpN6GXS03x5O7D7XveGNq8M7+5aX5Ly3xX59zuTdmt&#10;7Zf+mt/cktvSWdjentvctdDTVt6XyW3rHohsezzXvdDS1XZ3JHprIrt7++je9rk9PYU9m2dvis61&#10;ROd79Ik350d+ZGzs7YvTe4zpjsZTB9vn9m0Z39czdrgnd1VPLROqjE1U+0eaU+2Nb70j/ta3aDv3&#10;EMGmGCclQvPdmKlL7I/rPkwJPKCUQGJckmNXbCN07pz+zJP6fCnU1pbbtzderbjZ+Tr6lTu2mV2d&#10;S83Jxu279HiK6+CrTe9QkjmEuKxfy2TdJV31B8Q8KVygovXVIn5sUjtxUq/VtUR6PtMcL7vlSNJN&#10;paxCtnTosHv4+hLuvBtz4Y06C31exdqT+6s0Oxt7+nFtbMTcdwOrhcrEXClbiBQKoZqbb2kr797t&#10;dG5CymLd2aNeYUlNZlaBsBLOJXPMStgkOEkwq1CwMq/LMTKdqwOUuxq6mZ5dwdrgC1Iqf19WyNFM&#10;yErFQoDYOB9Nzxj5uahlx29Kxa7OaA05akfpEPgsrFsNVzYIwpKpTqv7ihZYl7Q6TqehJJDUjj/b&#10;OpObr6fLTdubtETScRMW4luVOLldNS/huUDYGPonupvQnUanHK+MLA6dyXtOz65r7jQ3tZcieB4o&#10;hVHi79T8BAkNmpHQdXzTVFxFCD6pv7+fhENw20BYcADf+nIvqi4Vx+vwEyJUkI3Vi8i9pEJJ3Y5O&#10;TgycOzNaKSY6upsb2rWU0jOSmTt4xgEXJcY4sVCLwVoC5F+9Tdw6L96CCH1KQnnEE5TiBcHsVxZD&#10;XEr3CBYGsLCsPbhHMW1LADWbcLESpyX3KJUfCBHwE74SwpWzAX85AwgMEwdMPJwieZjZ4U82ICxO&#10;0j09m3hgI4Mj1Wxtf/v+azuvS+TjlenKRkFY+iMUrM/CBssJ5RFrwDEZVlQFvngVt1yLVEPNVqo5&#10;XkjnZSlCH6fFig4JQITHuiEsrEDYoAGvhLOyEqZmwEAvvPACCwl6EIgWIpZPZHEoP/wnR4KgPSv5&#10;LOWQxMMlHF/rGyqMTLgdm2Kf+JB351tCO/d4+w+FbnpjaPehwv6DxlWHrcPXeoev0S79tfegfvV1&#10;7nXX1w4daCCC9fQxY2baijeYb7oudPe7Qx//yeh7PxA7fFhvSGLlQmOFpqWcTyjet7/97UceeeT9&#10;738/2ddk7pDJguYkQ4HML2t1zPVCWOUIRk0gIxUmvsDV8Vh94rnJe+7X5qfnruqZfs+NE284MNvS&#10;4kQbrEyL09CktWwqx+Nzdn6uNGpo85szsX2Zzl3RTi3ZWLf0Wth00jE3nUArQPlUJjPVZCOGRAQH&#10;zEQmkmnWYulsxZ3MFnP1WtOmTY3dm5xkvBoK21GEGeKhdCNqiU5slZedTNtMN8lULRLLVuqj0/OT&#10;szgr1JNtXrUpHd68P919Xb1h01xzcr69ab65PRpLuMn0pb/q0bjV0GpkMk600YmnIh1xJ9E8mW0d&#10;Gu50Yl27bgu1H45Um7uyjclqY7PR3FprzhfbtaUDi7kbhwp7xvKN1Xy6Id/WFY81NrT0hDNt4Ybm&#10;mBEJnxjpfKzvxqG6++G7Ex/6oHbN9U68AaElHqCSYNcIDnt1Lcek6kB8TAE75QtrV/XayVORJx5x&#10;F+Y0yPGWZHRmtLA4Z/H4t3RqPS1RvPa6tmjJBpArgV3LTc4Xz7wyG7XExK+UH3WnZhsnTi0+9uQE&#10;iZ7aWsuRaHx6rsR0EjOjpYX41VeFr7qW3rHBIjCv9LZxUzLo2liz69PTsSce1voG81sPRHZut/qH&#10;FkfHyVAeDYciu7dHr2dB2518tR1LLr4dHZjFKPOe97wHr00mWhlrZBPBJpngAyAb+P+JgY8tEBsC&#10;RRFtLbpCYjNi2Z20jGYScqVi7Va8ZTa/eN99lce/1VVfqP8rffOHd2jdi5o2rREwaiFg0KJN5Gae&#10;1M58a1GrRw99eFfj7TU7Om6FaoSALWdFuuQH4g+WEKs0CD+s0o3YpVi5EC7/pfv0dyaipvbGt21N&#10;7EhMJ4xsU2TWLKS8JhRPqmjI8RtkrRwCX0hr5C08mn7uSG80sv3WN3+keeehOctbCFXyZpVVuXhA&#10;8k4VBS7C+FASrENsCmQSc/Btt91GrQZy9zKLy/wtozn5kdp1PTk7M/38888+/PDgxOTh2+949yd+&#10;rHrooIz1F4z4Uu38lmme2YJUTyAtDgvShAQnl0tcTH3JdQNy64IaDaBG8EMpg6AH2eQM8kNBq3JT&#10;7MBfAtHe97734QF8yc/qCh8oyzPK/9hjj/3t3/4tbRjeqKurS/xclz28z+9LtfAh2I6mLpmpqQ0e&#10;CshVoqAAXtSDZGBmn88lG6EcyT6ftKcav/n4t//Ln/zXZ+9/+n3b3vULV39qy/ROd9BsXDRibiZk&#10;q6g+5eVnaZG60iD2hTg3YqPF+Q8QC8lSpDDdOWPfWmt6U8N8+0ItVHRCxVg4kgylNTOiZ6LxzlRx&#10;bP7ZZ5+lfjAN4zHPDUrL2aiVCfUpTYh3mjTSWr/1W7+FOwcr6j/8wz8kDy3XEkpbMNAFzfv71sgr&#10;LOd6L3dBeVb2vldYkgvO7HshMj9iQyeZi/b4Y8ZXv2KTTvaTP+pc9wZlesKcriupbL5HjnT9bBkN&#10;zigQplUqZb7zTe3B+xbISLvvcMsbbh7t7u5MJK0wXqemVqkWohEUZShJnEZCp/ibv/mbn/mZn8En&#10;hNRrwdwhA1Ewdr1McN5TR+p//dnQ2Onqh9429PEfXkJGwCknTbSTHK5SdxiaQxByLCvRicImGFXp&#10;9lCr5D1hahOT3hfuKz74WKSUv/+9t0cP7bJ3dc1zhmI57UUTZoroxVykLz9zrjj+QqQ41p2O9rRs&#10;jkfabTtie0q8+eLND71XsRrQMxEEvM3ozPTCubP90wsz+/bv3rt3Z7XGD4Hp9CpflRqhG8YKZN7R&#10;X4xEKrjW1evKVczUUcfRy7XiXHa0f2hqajKRTDa1tdhdxZF82csc7Oh8e9Lq9Ko5Ta968C/r3HDF&#10;w5/EM4oEiTp2OJFRU3ffSeuLT+yvVDa/46cKu26dQpG2Vi0ZdgS9LtusenHc/LAxVVI1LaNF8GvL&#10;O3Y5lKCqnHQ0lRvb/o/3bf6rh9pDLdEfemvuZz/JglaU/GXYD+aCdZZ0nYf7kheEZauL6u5CJfrX&#10;f6n9999b6h0ImxamUJPgVB7+jm3eTTfru/ZoXV3aG+/QNnXzMOqeAGwmu1fd32Htm2LoQhSjpnth&#10;O1cJ/+FvVT/z3+3WTYmbbyF+K/bCs9VKPpKIaG1tiz/2SfP9H8YaTJetOFrZAqKje87yULEQ6++/&#10;66zmNQ+n/KEcdVzTEk8d0f7Lb9Xuvzd729vacSd54ah29MX5hYl0Ihz6wAe1T/1K9bprwFoqTdpr&#10;uek42jOg3H333Xgs4cwkEBboKQ4DAk1WQlj2Ja6Fdwoq1IjM9HBR2NCZh9iRVMXKRKjpDa3pTDre&#10;Fklus63o6VP5x79V6T1ae3vl4Ed2a4cLXnySxRK2Kq8SrS/VF590NgzCqvgsICytgBYQQca9Vo5F&#10;jrjHHp+Z6KuS+HW65vSXzdlYMh9xLduDsa37SgRIn0Qc9DmI59IiC9WJUWQBk21dh+x4w7zu5iJO&#10;Qa8mnHgAboQiCuQa+FM8I2GzmpubqUxqQxLuyVC+8gFzkmbDaLWr0dzi4gSKnfFb7nrHuz7yz0LX&#10;XL2ShV0JGQXCEjv/e7/3e9/61re4tHgyyJJDHkow0KyEy/Iog/dV29mqBIlMPyvHrGUkfj4RiFQF&#10;twloI5jj137t15BGei3b8Su5lkBYzgB7BIRdWFjAio2DjUBYadsiRyBxXXLv8qEwTHQWIDuu5JKN&#10;mR3e2ZfcdTQDhn5+wqm4li8kHG5IN04vTH7py//4N3/2N4m59Ac2f/CN1q3b7K090y3hWsKsq6mi&#10;qsSEyD7GEgHVoI2BsAjH0R38FB5mPlSebJoqX11M3Bg3rtLL8UIxsshclohkouFkKEPa6ERxKovi&#10;FYXB+UEg7CtEdRc8qaBByucQ4b/5m7/5p3/6p1wIM/TP//zP33zzzcEQBOVPZa7rWb9C4PgKb/Z1&#10;DGFZNSmpLJy8o4TIj45oyYy2dZfW0+6z+soqql6M/Uo3WxnRwjRv2vZ/+S//5Zd+6Zd+4zd+49//&#10;+38f+Lyu1Nh6+ce3FoTFzKfEDP2oWNCayhqtgsyR4PfqOxprcApPHte+8lj16IsDTdXsVa2Va++0&#10;YBwjVq5cwyCRiqJtiu7L4nT++frSpFmcao+4m5uaW1Lt+I/VyY2o51Yt2NoQdnrfvj179/kQVtni&#10;8AySOAqmG9+/y1c7xzQHD0GjRRMO+L04NTvWPzg7Nc2idtuO7Q3NzQP1k6OFips+0Nn19oTZ5dWW&#10;EPB3ybmwrlauUlZgA0SPsagUzpxIIs1coPWdNL/kQ9i3/1Rx962TVduoVoumHQXCFsxCmpwQkXAx&#10;5BGDGi25BPE7pDxMN1ca9NjgwPa//c7O+49l0k2x97w9ctebq5u2SQx3MLO8DJW+zrK/7OHKY4YD&#10;YGMReNOPndb+/NOVL/9tZHap5BP/Eeb2iGXv2gmEtXbt1bs66zffGurejNBWHXVc5epAK0Xy7FUO&#10;O1vzHtT6isahQhPmctrv/6b26T/K6ZHY/n1Vw0yePZurFJNNaWP//vLHfzzyjneR+IgkOLScshIF&#10;Qy+McE0FYesq68EV2RSEdUo1c35Re+557a8/o93zlYX2nuSuHaHhkcr4VLWaTyWj5gc+oP3CL7vX&#10;XuUhbvMaF1M5EjC+MGdDGTLvBmgsKEcAXGTmFk5OpnAxrYqxVbUyXw4zeJfPkeszIuQHMPCniJmR&#10;Fjxi7fLo3MTi1ALrvnRjWG8No0+nTPM2pFOoMlif66vALvi6sGT7RBeWQWHdM7g/zvqQ0YewviYi&#10;eobE0BKn0jg8pT1zrHRqWDs9nDw5YPYNu5Oj+vi4OTFuTk6YU6PqNT1mTo1bOYhWPVJyI8Nz2VPD&#10;I4MzM6OzMyPjUzNjE9PT08SbI5YE6GFjZ3Z2dmRkhB1hZ9khPIX8Q3wYbDgYIB7EBk3L+8DA8CR7&#10;E+N9I8N9M/NN27bc8Ja37r72OkxCKyFjwH0GH3LCz33uc7AdgEXgBawVxCEbpC+Pko0FCRs7fCIb&#10;tmw22Vn5eXAAO5whOEbO0NnZyYfBOw2GDYQnQqFgdGAr76A06GdSp7L/9re/HafP17gpX97lVoIM&#10;8BP1ydoDNwBuJ4Ct4jPAwoyvxP9VcnxLwBNsK7dMRUlVgF8FsAYkvfxcPGVljcfOwPR0hIDHWm1k&#10;eLxveGw+W4jWwm3J1ObyFlKfEILI7WAppp+BEPDZ+d6Fz+Xdq/qV0sNQKrF+ahXPqLrVmk72JTfd&#10;hjyBUYvXK+E6uuiKQeJlhcHpOBLQ6nigPG7p/q8QF64sPSOGnFCcYqlMqo62zbOgd3DFQ4cOsRgQ&#10;FMvYEjioXGIVbGBRL/GKFx8WdN7LPsPFP/RpGcWUKlSnaSMj+tkzLgmDmUW6evDMUkLCKq+RGgGV&#10;GXOFP8mllUJ5BygKgHOlGrSebdqWnYRrqOidOqLsivQTbRV8yRSgpJHT7On+jz76KCmUeaw/+qM/&#10;KtYhcQUJeBAx0K1ViLUcCRzUD1USPGYKUzfDOL8quzIirIl4JVxze8+F/vEB7YGnpuP1kbftHn/b&#10;QaNtCzkNvXyRxE1xK8XhpcpwNvtSafZYuL7UGgtvbmlvTrXqHsrH/h2ppAirbQoCCRxVysTcKZkm&#10;F+YXiqWi8mxvbXLIN+kLi4mLBMte/ucHIJLMSKXcZP2q4iCq7uzYxMDZ3uzcPPPszt27Nm/fRmTJ&#10;TGl8qVb3om3J5M6wkSS/jZ8X2s/nuZ6XclikhhCIpFkwj0ZUOPDCjHF6uNWuZ3ZcW23uKWDYUcXD&#10;/kKwZ9QxyjWLYcwmIxiAz8R1rdoQB+lHzpzs+cdvHfzKc91GU/RD79c+9J5q9zbSnARdSTrja9Oz&#10;VDtn1a1SDumkLH36KecbX64MDUQZIFnVqJfHEt9tbnU2bXZb2p2GTLVnSySTsZWKpe8urgZRlfjq&#10;CrkSKOiiCAMcXvp6lWzIiZesYsldnEPtziT7OD6GNJyuTbj2UsI6emWxKMFy4Fdh/30Iq9Rtr5CD&#10;gdJiNOZntDNntL7++viIOdgXyWad3Fx1YZ7wOqgWKxpGhVq7+Ra9o0Nlq3qNN8XCMh+/4x3vgDwD&#10;u9D3RNI8aKay2BI8KvO98EmBaqZ8xRZoYUrKouUc66gsJ8xkgwoV3RRK708lQtMDA88/svjIdxKZ&#10;xcM/0tz4Iy2FpjkkiS09Wa17S/eWNoSFFR0LX9JdRhf2GzWvQSs4Q8dS939x4eRLpT0H3ta05dq5&#10;ul02S9iBVb5Z1hB+10RrkOwFrJtZXsejMbxX0USq8EckSjI4X1dZzbhiOBYRIunV/ClmMnGxoJb4&#10;UCTixXtYfhUcz0rL0p1qYenxRx586IEH7rjzLZ/6pV85eNU1qGsEtS1t4oJR4+TJkz/3cz/HNP+p&#10;T33qjjvuwHdQnFDVOOqbxeXnwVr5EvkkWY0E8w2/kue+8unzp6xexDdUrgUO/8pXvvL4449fe+21&#10;f/RHf/R6YWFXQlhYWISB0C3HexU8Krm1hHmVhFs8UJ6doC6eqRCuoC4gL+/iDsthoksghgjh5mXO&#10;ljqUBzSnuZvjSbNYfvHkqSeePV0cr92iHXp3160fqHwsUkgkamRdUhuaQWqcVppBGzOE+b1ZZadT&#10;8YuatmTk5prm7K564vaYud/M7y4tNC5BXiRD8UwskfJFjo8cOUKZ8TjClyBAkJfYnC5lOJPGRuUo&#10;k2skwrLw61//+n/4D/8BPPSGN7zhV3/1Vxmd+JxqvwwO+BVOtK/wNle2rldYkgtq8lV3JAjyZ6u0&#10;1uAqFRlew83KTpKM0H9efkJJApWZbX2EjAfOz/7szzIc/af/9J9YtxPPyqNkzUZvwuzwMs4DK29t&#10;LRa2RsZtAhRVmikLEEveKTz0EB8nHlF77Ijz9YeKZ05OtYen33ygeP3+WjJTrJnRQi5ZqUesNF6q&#10;S7Wp7PzTxfmjGbfemGrobGxvSjSgJkv2kppKSGsSD7RqW1VIXWLvERUJRUJWdGZqofds/9TCjNJS&#10;37ujSt4EKkOJiQPv8cp1fX+hZR27RDxGZydaYWF4gtzSrF67Nm3aumN7OypEkfD07Gx/8aWRQtlL&#10;H1xmYatLKp0ELOw616yMEniM+CwsJQjHYWE9WFjry4/tq1S2vOOTOBIoFrZWKYJeYWG9aIk8UXEv&#10;nKiaBGaUGqPFTCjn1fa/OND8D9/e+fiJtp6d2oc/4Nz9Q15jg1XxlFn7Smy+vrUEZZn5gvbXf+39&#10;8R/m+/vSDkZHJfiqvozHXdwhb3yDuf+Q0ZqZf8Ptjd1dBK36+ebVep2mrAj8K7Qh/ULwtjmXdb76&#10;5dxn/yT2/HNRwtPg+hS9rJCqlkp6N16vHzqg9XQXbr9V27E7mSYoyddEPO9BQO9bt2/JxtyvYvfN&#10;Uye1Rx8vDE+Wz5xqfeR+balAAjSVboTVEI8mGdU/+GH3F35Zu+qAynO8Mde95LOo1AbMDcgRgDkk&#10;tQHTLTiMM8jUyybgSbaVRKx0M+YeAU8rsY58qIJgXLNCJ1c54kj7ZkDvWImwm4wkZ/LzIyOeW85s&#10;TURbQ5afB7uCc/OQtiEs7DKEVY7U5x1PVeqISLasv3Si9O3vTIzOmW9974/e+a73bz+wfe/VPQcO&#10;X33gqv0HD+87eHj/wYP7DhxSOweuPrDjwK27D161Y9/+PYcOHr7u2v2Hr9q37+DBA4euPrwf9Uq2&#10;q6++mvfDhw/zDmPEkgBOVKyu/MnG57iF8TnHyJ/yOR+y7eeLQwd3HzqQLZcefe7Znu0777jrHemm&#10;Rqn2lc8xgLBULMMiFC9eBDyCH/7hH77pppuAULhdAmQhAtkHWvE0ZX/lJmBLUNeqGz/hJCs3IVmF&#10;c5WNyBs4OTb5XBhZikoQG7E47JPQga8uuRFeyQODWqUmYf6QQmMBRk3SBQSJshgLBGI5RiIawa84&#10;CbCJYyszNA0eehX4CxUNmodrh7xkn3c2Vhqyw6TOBlu/UC0tjI7nZxZAAkXHzc4gammHHbc7vJO5&#10;jUUfMTSKX2P1rlSE1Qi+IdXkj4oqhYcvVoC4o8XyjLm8Wi9FE9FIW8zIWCrTAbOoaSD3Qu5bbodL&#10;ByzseifXly82dydjhWB9/mRhQPuk6uBicYrlcnQlka++DNvlxgLHy3sEUoaNLcmrzsKS2FOxsIrl&#10;9bPRcwsxU0uS08B3TvQ5WmUf0Mtl5zOf+WyxlEMRloGIvk/j/+IXv/jOd77zvvvuY2ZhMJEl3KXU&#10;wJosLOyr8koLERVRAJmQ95bh3K1rzxzRvvhA7bmXJralBt531cIbDpvhlvA0cLsertvKVzJhzdfn&#10;JmZOVuZOJmrTWxq62tKtjfFG0svgp+q4NTNkm6Smxat4tc2/VXENcEn1BRghgfT8fLZYLra0Nre0&#10;NOFKoWrEpws4FBc85WLHQEFxQ2E6Wy67ODYyOnymj9mwc1PX7gP7mlpbiLhAfrJcKS/WZ5bIdxSw&#10;sA7rXgW5fA5uHS8fooHrFQcMdx4m+YCnZ2eNs6OIZmZ2Xldv2VygAynHD49ctFakXKpFUMUhI7BG&#10;EuFCa8SqlFpOje/+y691n5xo79mhfeIjxfe9t5RMJrg1SnVemOhSHuLldZM16p+q8lNBGRiMjOMn&#10;9Beeqy0sRHDh8uOjVRWFwiZhn63tOnNOQ9pDTCOZ4lsWEjxTKANuYOMy16/73qrwXvSVmbnqg/cW&#10;HvuOvlDEcEG9845NgVWPbVqVzZvDGRIVR8Kd7eWW1ihpjwXAnDef+E3iimx6yTNCo8P6mdO1cjU8&#10;M6v1noPKUX4ZPtdFU0clor7vYPnGm5zWFtvC3vHabkwK312fCBEiPn8ytQfhRCsZRKEe4UXEz08m&#10;dfmEP5nUZeNPxekqo6pDYvlqrVq069Pl8ixWko7u9uuuTfbsnuzVJh6aMcfjmtei2bEwwnobtKmO&#10;vJyB2O/UvimIt7Ktj84u9U9pU0Uz1LCtoW1XY/Pu1pY9iURPItadiHYnI93JWHcy3hNL9EQS3aDC&#10;CD6ODY2NHR3oeaaSyUwq0daUYVwWpCjZ5LlZcAwbO3wo30pYD1OyhPjweeAcKd7Gfk2qFHMEJzY0&#10;tRGqULEdVgOwAv6wuGydCkb/lZ8ICSqKBFAdF4ws6rmuFvYbLEXkgIu3gL6V5xAcL8oDYgQXxVPZ&#10;JNWqkJTiGxrwtRv0JF+j08iNszEDcTvcI7WKfwjckvh285WA1yBOS7glKgS+EDUueHHE+cHxeI+Q&#10;6As0z7s4kMj+ym18oF99QaafbB6mNU0SEK1+rtT/lPN0X6I/15Jz0qS2rNIc1CDsM6Ybs6mpDdcc&#10;3yirxkUzYZOILK4P6m6faw4ZmYVUS7WRmGoccDFDrDS/SAEuaCGvsFRUYHDCoA3jtfITP/ETeOdz&#10;cmAQpCxrAzqLxHX90/Ya1ADNgxzapJBUBJYX1dyESjtKu8GoSZs8v6HD8uyzT/+rX/klooHpJu99&#10;73vpFHDnNBsksaHtYUaEEAmseSL0sd5bUIZYlaLJI/9WPBNPpqL6zHTl0ce0v/i77NDZocNtY+++&#10;oXBov1GPaYu1quZlMM4bkXrIBCPOZY9Xlk5m9Nq2ps1djd2ZaINbN0rFagXRUeUL4bhkmV1zW8sr&#10;1Z9PlruEP7X4fzLNscdkkIgnQJQLM3P9Z3v7z5yj+F1berbv3Z1qbirZtVyxwCyLg8F39UJWFkBh&#10;l/UAWH91sPxP9tTm/3/5PMv76nZ9k2RMsyI1HQo6F9UrJIWqFZuePL7rc9/Z8tRgYv/e6r/4Efvt&#10;b42GI41+hytFl8eBCyppY1ezazwBlRrbzzBfpg5VVrgwK3viFNGnNJWzgAr3JNmZM9CrnTpOevsE&#10;dm1SXyqWUDkQilPyFdwU0FY2L0Qt9A5Da/C5A0c36URVtTbAX5owcp+tUnfD3O+vX/xb9jPf+QmU&#10;ruANUE4rrEXCyXQyQcP2sYkqn3KxYXFrelbIsMCAPBBr4+apS75hZXEOGFMxgzLEiA1UtmBeEUQb&#10;sIPsCGKT3AdsEpUv8dcSzsI+UVKEzJbySwtzM0z2c0u5eaBONK5v39J2zRsioa7FZ+qzDy9Whxga&#10;CWT5bmLJS76FtQ40IcBBgwBZacFKUIhG74UxfVfxDjejdSOar2m5Qj2fw0QWcWohp2LaFcMhULMe&#10;qtuhat0iiRJBg9U6w101jxtUuYh3gF0rBSE+gaqUQDqBd+L1CPphCzDfyg/5nAPYak7ZVQvyql3B&#10;ooO9DrxfVTIKK0b54BHIkCGUhuwI5PLbusdTYxbhCV7goHwxCnmZug2ypF7gOSALlcCnLVjhCLAD&#10;xAs6Fx+JoISv+CG+dieQuhXXCEHq8owA7hLCRQ1IhBarEfEa50FDqQpZiKApcpgYT6Gg+JDfykn4&#10;uWw8GoHFfAUynhocxJd6bHZmcnzGXii3hJINydSSVnq49PCRypFz7rlsOAuPhBgibXiDc+CgkGKy&#10;fF6GEQxBlh2K5WLV/krupUW938ksJdJ2kgxHip5d4cW4seA1aMMykvBn0ORoTrijfPCDHwQMUWNf&#10;+MIXHnzwQR6NgKF/2l6DGnC1NGHcSA2o7LFKB1AjKYvKAo76INy9Ssbtsn5mVLj9TW/8q7/6CzIa&#10;kIiLDsJwhE8aPkWkOWARIkOBLFTYoTkxR1wGm26SP9ZG35NIGKhVTRsb1x59qvaFb4xNjgwfaBt5&#10;782LVx+03IZY1gaNafECrjf1cDjnOPNZUuKeaHOmt6XTPS178ZKjIDU0AzBCA4iI3SVuvbZ2u/LB&#10;qSq8/5/8tcyHyGP4LpRdtkkqe4JhEv45Mz09NDCwMDeXiMa279uzedeOWGOmYEPloDkA+vJD5c/P&#10;sMv+yj6xuHxeIV4u7eX7zfr/zhf4PHTzL7EMsaXkqsQ1lWEzbCRiWmO8KVvafs/R7r97pOG5Y4nb&#10;bo994P3unW+ux9KIFiiDjY4qZSTgs1a2vdeAkQUnKWOAqhSYHf9/yFLAmasKVC2Lf0yA83PumZOl&#10;Z5+sjw97pYJqaHgFAm7VAdT1FcWwviFD1bqSuAWFK6lDnRgDQsyVe4CHcQOXGBwKsTNgjPL5Kx+Z&#10;K2lbX4oQ0/hr0OVXvYTroTCgOkq5pM1Na7lFnkdURMJUGVHMMYivjTh2xHVjxpXwdlCKjEHkdSAh&#10;xIiz3I0CbmoFIyiol3cBKzLJySDFTgBthZsMWcRjhtFBXVyYn51RueGnZoldKdUaGhp3Hezqukqf&#10;SvQ+Mt1/YkGrprWyynC7QRtxgKyv1Sgh44SKPtDMmJWmotVqwfJqWqFcX6zYMzVnplxZKJXnC6W5&#10;YnGuVJrHWKRelXnNLaO15dp4Q1ZKxbIKKndq1XJeYtWDTTwmZZPYHUkoKs6UVJf4B4tVWgzTfM7P&#10;F0k26NksHUpLOa3msIAE0Kr05yvcT2WkkDkggLZS1QGE5SFKFlMuLYSoBB4FMfUiGhCgW8G1F2/i&#10;EyKPQK4r7yvx6wUPiAYgqac4JojT36CH+FqcZiWXwL2LS/dK/wEKESxL50LjAAD/9ElEQVTPhDvn&#10;NoGnYFB8A8CseCAAZDG48wmQi/rnPGKakA4UjPXCnatVh3K0Lc0uLuJT4OSqTaFkS2NTJJo8UT15&#10;fPFY71LvgrPghj3WhRu/BOd5qogOJqfzc6WrR+1oZaq82DtfGSmFc2bUDvG97Snf32DV+mpAWLH8&#10;SDtcqf9Ai4LY+8AHPoDXCuFB3/zmN1kerHxSr0XL+N/4GgwB5DdkpV9X632VhoUx07TI4LmcY4Je&#10;D0dRV+FH9vve/y6EYOXp0GAYdqBjiekMxisZqYJp5TLq1c8XauKBbsWitdm57FPPlB59Jn1qOHt4&#10;c/72Q+VDex09o+d84jFSDdfnymGvEjbV2J2bjxamOjSoxljEbKpivYeAcOtkQQ9FohjAYHWjVuNa&#10;Rfoe8KP++N4PAo9V+djTkomkCIGDXwf6+sdHxxB/Orh//6atmzMtTSwdqzgegHDJgesnB1i+rk+7&#10;LY+6/s6KifeSdn2MJE9AYOwyovUh63LH9f+3fGDWcHAkqCbCxWo59tjpHX/55KHTc7uu21P/2Y9Y&#10;b7gj5iYQJKpbS1qkwO+bkFhd4dX2aowDa9U/ySx9AMuErVNngFHHjuLixCzlC7GD8xS0JTxhfkEb&#10;HbKff+Ys6hnnxzUIzitut1HazXWnvrRUIHhrCb1Qt4rCAE4dJqoaqodwU1YkrCWTJkKUKnHnckNQ&#10;vqb+ysFX3rhCG/kkYJBBBNMT9ZPHqoP9oCCEQHH9VgQxYWbcW7moFfMaK4f6d5nP1664yxBWyCc6&#10;HgOTjDXypzRWZhc+CSaYANDIt4JgQKtUtxws8S5iWI/Hw2jp4axi6NFsbnF0Zqx/aurk8OzpqcJY&#10;Il258aZs28HKsWjmG7b3fK6U0JvytFMtpzEyZrRae6UW04y4R+CbR+LAKJ5yuhaHItXY1+JKDMUO&#10;ew7KGjEEN9nnpRuEwsSr6KkYUaz05NNECU+rZ2q1uOuFiqEls8ErOlq1Hs8vwb/OZ+eW5setuekZ&#10;+DHFnOXVC8RZLZWrhdJSvl4pO7VKnVAdZccilE3peyhKUm5WBguZg6UGgkpbuTYQ4LISIEr0j1ez&#10;ygXlMwwPrEfNIjJ9mlPTVTIbSfIU1KrsUNtiTpV6BiTJVTg+AK/iwcnnElokiFkQrSAzAbjiUytP&#10;nBOyI4SuPO6AOAluUBAwf0pJ5CcS38O73KA89Neu/W7QlaRig/uS9LCCRKlhidwSjpmqxpNVaUj4&#10;Hq7iKoCZm4qVqgv0CjibQFg+l0cvFcWp8Ozc1LGXpF2ppBXHQTtvdRW6r41df2v7bSGtfaA6/tjS&#10;Ay86j+WjE1asZEQWK6FR3ZrVQrNueNbxX+zwJx8aVm7Vl24urfryzJyvC1cN63XPyPFn2KgkGVFN&#10;rdNp2TSUsp5ecvsX6HWJWCrsZZI1r1nXMo7dZsXDtTC0LBSCa5RUuPfqLwzQ63ihNmMykqN8azih&#10;iIFGOT7zvFfx2WhoAAZ98D3vCxvWM0eOfPXr98xms0oivOr4FkKdhIBMrJCDDgvVNbZX2ECWTbKX&#10;+z/pX/Lr71sSaSHL4OP8kpU/v4/7hN9/Gaq5EF48yg3TR0OoCcm8p9JXfd9rX3QAz8R/xcM6BlCh&#10;XNhS32v4BlXAwUA6KmI1uEd6ihwt1J3sX6JxpsCQBlsVqpfMsvIcKIJD3WqIlI8M6iktGtImesNf&#10;+IfGP/nLxcnhIx+4duCnPpzdvtNYLEVzs5aBMBYIIeLVm8NuJOzVwnpB1YrVYCS7rFjCduYJtWW+&#10;YlmmYx50KjhLOAjma8uOcxc/ZygacUsEcfiMss89Yc2DOiNyhcTMUSWLiwAZ9kYzTCiV7pWd4ujc&#10;2NGzxbHZnk3du647HN3WYYTNSrmI4xcKtBEOh6fAk9c3FjNyKjuLqihlMpcB2dcMWcdrrSdcID9u&#10;rdaIsBiJc/Fbw+gL7gu7XqJnHrS9NHP1F790w//88875gdpbbnN++f+JXXUjkB7CEGtayGzQNJU+&#10;GAZ85XYp7TngQfzGuYwjZTAUgCEs2PdtmKimcAK/BaepHWoKo6/fpJV9VaUzJcEwpgLV3mO5cvSb&#10;9+892VthPibVL4Fe+HGqRvj9r/N9C3KZBzgeXsmlYjb00nPJp09oBf5iJejQawh8wMGX6ihF0Auu&#10;aouVUhWXMlIb06zw36nH/cQlFVqckgW/UpuL4IZOMovhGevJI5H+wSjGC98HlsHKUGZuuHpLe/Gl&#10;0CMPafnaFSjnsiOBQBbBqWIZD5ItSVsUzo8JOIiwltFZWuTK9hoMXqJ/KeiWhan4G4CcsKIy/Z8c&#10;Gjw9PLxQrSXbOkOJprGB2amXxuJT9BwzFdZ4MbVj5YnWLI24gkpIr4YNxDJ52VHLS+guaWAZXtMm&#10;ktrs0yZqESXabEdJP+SWDMuJqYPBvvUoPyEMk3ZjuNFEPhavxADC9AOs/aMT4/gtnj17BplVsIiI&#10;ZIFI2IFRA6yIchafwK6JmR78J5Sn7AuyF4Ao9RbwrMFXos8QkNzsCF8r/JNUuwDEYCIO6jZYJwTz&#10;wUpyVH4egFEqn/2A4pXPhd9iP8DWAWGssPMKtCpco6BSQcDBvUj5V5ZQxqAAywpXJ8PTK6FbXvuu&#10;GsxbFF7uWrx+A3caaeHylGkMeL4KhKUlq6WOv4mDuLhbyLQUrFhkgSGUPF/hSkuM9sHDBw4eOrRz&#10;566O9s7mREtDrLE13ratcfu+xm5Spo96k2ecvpHQ0FJ4yg4vWVZFp027JdMpqcbtvxj71EtbWPWl&#10;awvreqWcQryet/IqdLswlK1NlBIlq8FMJQwzEw6nQ0YU9R2VboHwdHx0qyjyrP4q4Wa4AS9S2cfq&#10;5QPbtvzsRz74Q7feMnD27Of/6q+fPPK0smRH1HqJWDfDMh2b8HQiQa/A0LmxDXXl4lbOHEzwtE8Z&#10;cKRdfU/nOj83n8fJ3x8ob2yxN/xsJJ2xaxqRO8g81WAgYmAWK4JzaUOLl9G8/uPaZ79Q/frDQy3R&#10;kXdcX7rlWt9E/j242u/OyvYs5ttlbarzBOqaUlVrLYHkh+cdCc6zsL6Do8rLqNIYEG0JpYtwDf6v&#10;dqE81Nd/+uyZUr3avqW7Z/tW4mdVeCSCAcuDZQDcJFoneNZ+Wc+zvOtdNPl2xmBmOG89I2mO15iL&#10;hGczup1wwvWCViwS5mSF0pGk1z09ue2rj8c//1StnI786McbPvlBc8eGxeDK/CVQVTTmFVI/b9Z7&#10;GZveBS3Kdw9dBvqq0+OjDf1Ehta1N79Sv8tqb3gTXdcJlcqUZxby9sSYOzE+WyvCzUmYlnKRUPSq&#10;G62W4lPj2uBZbaSPlEo4j/nQ1n+GktLzAu5/XQV4pQf7lgJKyoRGqIuHDYGXikKjc6pvlE9RtTY5&#10;YY+N5RfmlA/Ha7yZBBozv+J0L+kcZc0kZlCBrYFf48pOpWr3PLUgs7W0UT4PGqs04gDdcjj7ok/E&#10;cDxfWMoXS1CkKTQvlar/tFUtdsQatVohP1a081prS0MoZRmlvFbwtCWztmRo+RA77qLpLVluVuel&#10;5SxH/Wl6i6azaHj5kFEIeznL5fNcWM8ZbtZzs4aejzqLYfVJKeKMR3qPlY6/lMuV45t37Y0lY4Wl&#10;XLVUKdfKglQoXqDfKXZ5wIegVXEUFlQnXwUJVwPwKh8GmFXgC8dTRQHelepSS+3zAXMcRiz8008/&#10;jeQqiRlh6QJO9IKxTOY2vgVbY13lWjfeeCOyvvhoCuTyyZhlpw52ZPgQ/CqXk7E6GFAueF4BDA1I&#10;dyGY5VHKtBo88WBIAvgC8ckOykoALQKSKr1edGFX9jeCrp577jmwKc9LWj7rLrApt8ktCwyVAC82&#10;9qWnSLORpZ1Ur+CMAOIHCx4+wVkQ8V2yf+3Ytb2jq70p3dSAFqrd2GF0bY5ubrc64lptsbw0Yk9V&#10;zGI6rjfrdtwuWnberC9qXlY//9K0rKdlXY0+MK1pc+t5za96sGUvGu6CV50t1hfrJsqSqDQXrUpu&#10;cbg3O9TrLc6m7XqiXNGzi/bsZGUK8eRFb3p2tdfMGp+vevCaHxrjw9rkOBol7Uz/C9mTL744NDHB&#10;sn/T5p6Ork5MyioY3l+eKdFcG7Pc9winXDBYvcaj6mVcbiVJKV1V3qVH805HlptaHlHVd1hZVQph&#10;OuXIsN7Xp8NVXnO1t4kci0pN0Cdz1OwHq+n/93rYJse0Z17ycgv1G7eXD+1k0ebVQiSMY8qMV08f&#10;rX/lS879j8yFtaG7b5q54/pyU7NRq/oRO8uk3HIYt6ocfLzxzCqUC5N6eb4xYmXiKVML23j1rrZJ&#10;VV+8+UyokmaiIi10vJCtKpYX5heXCksdnR3N+Aa4NgWIRqKoD1XL1ZET5/ArKlbKHZs3bd+/p6Gt&#10;BVdMJkixEzBJqiernqkK28F8lq3NZJFmjnWk07ss8su7aC+ihwWlfT7y6tLCuvyz4pgoVjtRJNBQ&#10;JDjXu3nOiW1/Q21Tx3yo4hLuZCcb7GgyPnSy7UsP7PzKM1vshuR7f1j72AfrW7sN6CK4o43YGABZ&#10;7RPbykSJpo0wKTKJBM04mATXqny/IFh0iQbA/9WpOfqpk/rR57TpGTUHrlrMZFy/8y7nmqsRole+&#10;J34PgXEP3DQ24t7WeQ4GqMUF87nn6k8+DS6A1aY8Kv+tbyVB3hbexCA/xtICSnHhN7250tnjhmD2&#10;eZpK9FY5wmLX8oPArsiGSU2bnjMef8wb7DcxHmiGijDGs1BlGAGeAzBw16i7+/bUb7s90dL8Wvs8&#10;qNQGAmHJ247KkjS1gHANWCXBLvIeNDghYgUSgZ8CeiBopgJ35CfBBC/PIa9DPbq1Us0r1/VK1csv&#10;RYu1VM7DVbgyVi5OEixge7nq3OjSUn+50G/P99YL/c5Sb32pt5bvt5f62Knn+u3ysLF4jh0ne7a6&#10;xE6fM3+6wieLvfZSb3XxbIXD8v1uttfOcvyAPXw8f/zowum+WhFTyu59qYYMNnXcanCNolSAEgnG&#10;khAcoVSpHzHrgxf5SrIYiDRSQNYC4AS8SlCXkHMC9YRzVX3RR7GCg/mKqgscDTnm1KlTpEEiiQAh&#10;LPj/8a04cki3D3YEG1GZIC1Etbgi6YuARJinOV7OKQfLGcQ/NdgEj66EsFJIeQ/YWSmkQDR5XoKM&#10;5RgB8cJGy+VoJ6A6ICwOi0BYhDxfvxAWOSduDWOo8uT244dkHSJPn00cPGQhwRbgeOkg8sR9aLXs&#10;KU69CYEtXgSiTtXY1hhDM5JwrYIeyoVTxXSX19WhdXTUYiXXHq+htjUZ0ebbjEJTbSFUmrC0QV0b&#10;Jn2VvFz/5ejDhjcEgLn45Wqj3qovb5TUARe/XG/c0CYNd8axSyhlVllgjvSXzpxYOPVs/sSL3tBZ&#10;c2yo3ttXPnW6cPJY4cSLtWOnSydOvHqvyonjhVOnalzizBljdsEoVedn5wb7B63GFBJ2KmwI6MCg&#10;4ovs+/JOq0OQl50dr8iU8H0uKi0nGGalCwezPr1SzFn+pLwMYenPw0DYXg1z5LWvcwg7Puw+fVov&#10;LNo3deX3bauHk2EX+WStpD9/3P7C12qPP5ntyYy+700Lb7yRdGFKKRRSTpnd1WtlzQJ6kMmqr4Sw&#10;sZSph/EeWP0BrIXwFXZlDFSyIIhqgSyLhXJ2AZezpc72tuamRtod4jJktJyemu0n81bvcDgShnzd&#10;undXormxaiuXLVU25dKpMCzrLp/WYnBgfLYXatOLlToQNpXaFdKRfaih60oTWP+Cg7GHtYqaaIhj&#10;DkVoFNrCjD441lmzU4cOOZ1Ni1UzXG2LKTpjaGLLl77Ufd/JbUZL6Cc/Zn7iA3ZLawiXRzqUvrxS&#10;uoA6We+fDJhECDzwwAPwMgyYDKeMpRhjVw6YK8fPtXqFgwSFqgsSg3k1RztxXHvhOX12VoJcV9mA&#10;sG++y7n2Gj8b1w8ChFVkq17IaSdOmC+8qBUrSl+XFHPKB9bv5T7VSgCGXsqXM+nouz9gdfaopHO6&#10;CvaSlG+sRoGwG6MLvv4hDwirT0ybjz5sDw6Qw5SlgUrcJ/SwMpSHUOhlbWddc3XozW+xGhvXf4VX&#10;9gsTwo/WRl57yCGYPGmpkrBUgOwF7SxoygJrZNpmE8dB4fkC3BMQePK5IDZxMCjTJmEJCDeq1Fih&#10;hmwnnK/psxWtoNVmzfKMnZ2qjg4vDZ4rj56xx0/X507Z02dqU6d41WfO1ObPOrxPHq/OnqkPvVCe&#10;PVObOV0fP16bPFmdOM4B9aEXq5P8ecyeOuHwq5GXKmMnilNnyqcGF0/3VofncC5Ib9u3H9WrGgxs&#10;VenzM9ZI5Lj4iYpFXsArqBSIJj4GKzdBsYBaIKxwt4J1AhY2AIgBOReYAqUzC0jiWugxkYw+gLB8&#10;FSBIga1sgbMB32LLRm+ICwFhSc3Fs5PAeTZ+KI9JbkHuQiLiVwqdBng0wOgAU8HikiU4CDsL6oHL&#10;UUWC4yVgn6uIiZN9wm5gYTGUE4gDCn9lLfO1+3WwMIOFBYXzfPlEPF8pRADZJcaLmlnJsAYNOwAZ&#10;4rMhT1b6kfQRGcF5lw5SrOWz84sTw1NTg9OFsXxkMbxZ27w1tKU1mzasWN4rzFYHnMpwq7HQri/G&#10;qhOeecLR+z2vH/ldz3+5aAfo/Zo75nojF7+01XCqQq4akHf44ldJG7e0UV2lXHB1O6ktObXRsdKZ&#10;08bISWt4ID45GB7pd8+eq506VT990j5z0jlxmp1VXmdW+3DVI1/2w/Kp/uLpM5W+3tKp087whJkv&#10;1cvVJVKAGMaWnp7tO3YofzhWEZBVxGwS8bDGnP/6grCyLqLBBCt/GSWk+8vgKXe0DGF99M5XQ0NG&#10;b69XqXmvdwg7Meq++JJenKoe3JI/eJOlNces+YJ+9FjpH75QP3222JqevPvWsZuur4dSiXwxbudh&#10;5pZZ2PMDhs+bAgKQPAb0fC8LexkQVmy+34Wwpg9hFwvVcrOvCxsJh5xaPTszN9w3NDs+3ZRId2/f&#10;2r1rWySd5BiUX1ltoC4JbyDjgHq+ajZUYTqMFYs1dGGBsO3pTMDC+j6S63bfDCAsHJ8PYXEwgoWd&#10;SFZKsf1XGU07tEImZTuFhmdPb/7GM+3ffHBz2x7r/R/W3v+2QlOGuDzdVvHwG8X10VCZVp566imE&#10;KR577DHgrKy+sPQGdt2AhX25sd53CBVKsuYaJ47pzzytTUzgSLB6SVMJWFjXZ2F/MCAspXfd7Lx+&#10;7Jj2zHN2Ph9SWdRUk6IF0FTx6VWBfb6rSqW9PXbXD+md3YB2mE4/7N+/TT/N3hWEsObkjPHwd+q9&#10;Zwk8p1phYlXAkh/ppRx6VcszjQP7vVveYLRsoKbUpUEAE5IfpIJzHuCJKVZs0AH5KjN0sMk8HSyk&#10;BDCx0RZlXpcDVn4e0AnyQ4HFqn3jnaojN4YTEUngWS45VsU2i15upmzYqWioua6nlmzEURptvUPT&#10;NzmVTKWcqVYyxUIC7fl6ralUTE1NuiND9sgIi9b2SGSL5raFwz2x2OZUamdD446mhp2NmR3NjXsa&#10;G/emMjsaGve0dxzyWnsKbmI8V825RueWrYlkEjs/2DDwTw0s7IHPg+BXySIbuBYIFgxC1wXmAuOo&#10;TGFhg68ERK6M8pHlQdCTZcaCv4SFRRHzlltukUwBFElqT7q6gGBZHvAhsUT3338/V7nhhhtwJABy&#10;BaBTlhNsXJQyC3iV/LdsQDT2RepLNJ4kekk+EW9gNj4PeGXBrJIcVWRoBcfLeXinqHwFkQwKlASz&#10;cguvo40qFQjL7dBQJamp8K8rH6XAU2nkHEaXYVDGfCEuB9yv1HwAYdkR+4O4JfAr8VQZHOkbHRob&#10;7iO+cbY8V07XkrtC27aEN8cX0rEwil31xepYQRuMuQvNoULKoLX2ufo0Jh3TmzY0teMpF4Jpw8Pn&#10;debil6bNrvHiVzMXv2x8dEwU4Zd0D0f0LTGnI1bWorlSPDeaLBUzpWwil48uFaJLudhiLrFUiOVy&#10;r+rLzJWM3EI8txiayyaW8nFSLcQi5UrxhZlZHsn+A/tb2ttU2kYMbX62y/81IKzAU8GvMj6IuUYG&#10;AUG3tB/GT6UVpGCOgrAYnoGw/X0a6Zeuucp9fTsSTBjnnterM/buq6r7bgvpxQXngee8v//azNmX&#10;snu7Zu+6OXvggOfGo7mqXi+orIroxouM5nITWF7KwCa6IUBPsZKfNCrzTVErg0qUQSTVmo4Eq0qx&#10;+udWFKyCUSZSTlapWGEsrNRrZN3u7upk7hjqHzhz4nRuIdfS2Lx9z67mrrZQIlau47GJN6+BkCbH&#10;+KmW1ANTdoPlODdY2Fq2PrNYrRvxjlRasbA6LCxSOuvXAfWBPAs5G90mIGyYMCffkeDkYCJfT2+/&#10;M9Jx0LBqtciTRzu+8OTeR3q7t+4If/iD2vvf6ZIbXE00HqGmROPg4bhRGwMjk8jzzz+P4CBS2Si3&#10;ID7IBMRMIeqEMpDKmLn2UlNZ04nZV1Flpn6K1AbP6ohEE5226gaEffNd7rVX+9Stb6cABV5ZRwJE&#10;RZcWzVOntGdfcPN55Tng+4gAYIGwKqpPxUWhpWXUGhqjB/drnZs17HMqmE8dIhCWYzZqcbHOx6tc&#10;GcyFRf3Jx63+XhZdoiyHnrhyhvU9vFX5w5Zx8KDzhltJlbXO87/iw01E+AFYOBIAnphixUIqBJKs&#10;GmUwXQlbZV+QqxQgGGTlz5UQVn4rBwQnUYawkJbUw6lwHA1oLRkJRUMxnlTFqZfrViyVaG4Pt3d5&#10;7T2hTbujm/bF2ncaKP83dGiNnXaq1cu0Rzu3sT9rW72zxTnH6Dp4/bZr39i4fX/b3qu7D17ffejG&#10;5j0H23Zfxat9zzVte65q2XO469C1W66/efM1N5es5OnRqdG5haaOToy55VKxVq8ywARsHDuijSXC&#10;WEI9BpSkgF3xLhW8IsSqOAmI40EAf4NfibxoAECl3waMLPtAWFhY/DpgVcF/AliFug4KJr+S+gTC&#10;IpbJaa+55hqcQPhEHDTlihSSYoM7JcejuG+KC4QwxxKgJvvylWBZAaYrIawY0APsLnguYJqFe6Y2&#10;wLuiigqvjy/s6yU7lz9ALI+kyAsw4HLvfEj7l4WHEOqBW8VKHxsGYslPxrvk8hCGVUZkae0CYaW/&#10;8C5+sUpQdnZucX4xv1R0ay5qRZ1a6574ri6tw6gnY0Y4jlaJW5h3JvPeZETPJ0N2zMzDy5tePeTV&#10;Ta1ukN9YI7s2O5VVX+Yan695vI5yPX7lTPAdln51JLQvqjfEcMry5lADiWiVqFaJEXqg6YgVIP+B&#10;niGGrotfhNpuyCuJRLnuEK0ZcbQGzaFy7Xg4Wy68WKtPDI00NDXt3r8vmlCzoFpKqEBuqewLt1c8&#10;Qr5GJwi4ADU2+lrLXJjORbuir4nzAI0n+JYBiFlOkTTM0447PGwMDiDVo1116PUNYYcntBPHtKW8&#10;tm9v4XDDRP3hp7Lffrww+NLcVTtm33Td5NV7q6FIulBOuBWidrO6mdaBlWqTd5CieldCmrCwdKJi&#10;uTBhVBYao1ZD3IewRCX6xtsLXmutgZYjb3ytANgXQ/dZ2OxiqVbtaG+Lx6KI6g309VUKpbbm1t07&#10;dyc3tXohq0aYoUPKdHQITLQAXDhO5YSgMKwvcbCMYYnnXbJnlxDWiC/7whIaw/OHhRXd2PVslDCk&#10;m74vLDr6KvJdZecaGd5WTrRvu7PenjnX/tCLnf/4aEtvtmXz1si//BXtzlsqmWQIZ9FiPY9kJObt&#10;EiHGy8LwMuhd9kajpSSMdSI7yPwCESvi2TAFwvVwgITAytpsjQ1ErhhLvi1VtWePeM8+jUO+0oJd&#10;C8IKCyuw9YpDWI8hGmexvHnypPbs826ugBQxnRYkiIQCVKwvtYwDRwjHaHp9KJOobdtJpjFM84xq&#10;SDH4IhjqsCsEYQku043hUe3hB/GFRWuGB+F73yuNfYEjikgOWfpVV9lvfqvV2PAaDZjBZUxmX+AO&#10;aQBhYRkohYVlR8TbpbOJA0CAugIIK98KoSjTs0A0mcUFywbwV3pjAHDRIolroSgprpGOTccyDYkk&#10;Ev8Li3alWAXaRUP1dLKYzhTTTblQfNGzclFtwXPzISsXsooYb9paq4n4WKl4bHR83nU3HTqwidV5&#10;Q4PW1Kg3N+lNjYWoVYsnqrFEPZGoJhKVZNRtSoc6WvRY47nRiaeOvjg2M7Nl246mlhZyFpBaIJDo&#10;o+RUiMgLSCBX4JMqNy6+ASsd1KQe5MZlmpE+KRUiN86O1KcgVzHiKzep87ozrFCBsMLCihVeak+E&#10;meQwOY9UKXHxQFhGCjLWEorHOUGZEjcmG1+BUCW5VMAZCy4X3ClmcVHvF1Qqdy2OBOLxKZ6dlFNg&#10;vfh0yiaPnvLwLeXht9wCoxW+nvjCvo4gbNAZGFuBsFSaNGCpFnn6snKgI8iOUKrQDNwmdgzyronj&#10;AUdK5Qftn5PL5+IWIs+dDR99SY8VtaJJI94T7twf39tldjpkGXT1OINcojJhjU1UB+hXDZbTgcAy&#10;fkfwKy5zIJ1RJWRnBzu6P6hc+Fptml6OLV01PsRUNnkIZsv0tmnG9bqxV1Oeea4Vgc1FtIZQU3Su&#10;GFUJNFCDFrXgwRJc9OLzDXkpCxV4HTlSpQeq4QpTSETqmfhUpGl0EYee+Zauzp5t25irl9Ofr995&#10;8LUea1/2ejJKyLgh+3TSJ5544r//9//+p3/6p/RNklEr/6ty+X/8j//xSbaf/iQ1ozzkfEeCkRFj&#10;YEBDrfHQgdc3hO0f146c0iZy9QNN49dOHTW+8p2lidHK/sj8u+8qbt+2FE9W7VIEqS1UqRDJCLfG&#10;Feb7HrTn8510LwuWJPCFbYqEGgjnwpGAgCoJ3r/gtQZaXPYj8I+2TLw4LN+RYAk9mmQins8t9p45&#10;w0p3945du7bvam5sriR9/IpRUZVBc3ESIMEolsbzEXXqEfvaAezUa0DYuUXkGgnnysDCEs5VU6vg&#10;ZVJoHQjWJ3lDhNqo86Mz6suaZefMwdPbK/Hm9qtGm8fv2/K3j+19eqRt/+HQL3584eo3hFPRsIen&#10;Q/740Oi9jx958Zmnx8+8eOzMOYxpr3xjLsCpjJyFhClDwaoRz9+YWZQe0cmTeJ0x3jIqSi5PMWFd&#10;vKnUCmxK4l2bni0+9ODcU4+52ZySiV31+HRSf/PbfBb2BwXC4tWqLWWtF57Xnni6UCqo1GEwBZDe&#10;PgsrEhQswy1WorWqFbdmDl2X2rxVU9JyDLwYmIHvKsPzFYKwnl4oVY8dr33jnvnhYSgLP++96HxA&#10;JKNMpxKWUzb70KHKm98ayWygsv+lDdAKwoLSwK+AJ3EkEEgqg6lMyQHzxydi5GILVk5iURW8JQhP&#10;7N3yQ4Ffwl0JRyUoOaLFlPUibqIBGTeMpki6WDOPTi8ulMmBtdQSseKZVLmtYziTHs3ER8J2ORYt&#10;pdK5RKoQT5fTDW5razEZGyrlTizMzxjertve2HXtVaV0ot7cUEjGcvHogmXNWcZSPJKNhZbi4cVI&#10;KB+Nek0txWjkxaHBIyeOZwv5PXt3d3a0wYbjzcC9yyZ3IQXmTxEEFWVQ2YdsY6PXAS7lGD4Ur0cB&#10;NxIGJKBWMKjcuxAtVIv4nvKtrEHl876+PsLheQoSzhU4dQTgVTBxwPMBYb/zne8AN/fu3StWe4kh&#10;E/9XoU4FvDJMiEFcOEWJxBLaWAKzhGLkAEGu/Io/KZjQilK8AIEJppdS8Tk/lx0uR/wpsVDd3d13&#10;3XXX6wXCLseqknrI08YGR194/sTE1GIZhGlj01NxWI7NUhi/JFlAqGcK1mMyi4SjiXgynSLrXioW&#10;jfHsIcP8yQvhEdUFIGyiERKWqDGIfaYYu0ZuTnQp+Txqm43xRCyiBOGsRqd1i7t/l3lNu7atZTEV&#10;NZQ0JoHBibpXqBXOabPP4mdgpzKe2eBgdLRJ1g53oqSNSeiyQXJSkD6ct+61evoOy9imaW2a2+jq&#10;7ZpOliYgONJdU7gZKMsX6FLDSKsGMAgj9VJhv+dfQHz58JW9fKsrhgh/9HaMOukLTaMtEo3QyO3a&#10;c9PTpB6hs3Tv6EEjSLFvF413MvJc2jB45Y+Sta4MuTLe0hlBAIAJkpPRVX/8x39cXAj+7M/+7JFH&#10;HnFqxbe+5c3QWDwMPWQMD2lDOBJU3Wv2a91bqLM80YMkCGYBpbgSb9ZgQfKDtNVYEaGwjd+1n0ZJ&#10;x53e0Uq4Y886QyeNcF9tb+9fH575vK5PDV9/7fDHPprobomEDDLDZrCQWCGdtDkxM0UGWbSEI0Yo&#10;Qoc0w/6LvOa8wlYiHE8z/lZLs25pPB22m1MtiVg7uBIT48Uvxnt/oFZ5v89/6+/xha8wrsfCIRKD&#10;haPYCYtL+dLMQnkpV6+UkonYtp3b8R9ItjR5MUTKyahgQMv4J2NeCVvRsB62UNBlRmHUUCOnaZK7&#10;Ukb+hcrYUqUWSm3q7Lq2IdmOSD9ys+EoqTxROWCguPAVii7fptxs8LLC6UwknlbSzTUjGo41mBEr&#10;XF2IPLF0aHF+6f0TD37o3m+2DFZC73iz8ckfd665NhG1sF8wSn3n4cf/4jN//tB933zyiceffek4&#10;c9CGbNAxbOBU8CtTgyzppXkz3cCbIGEprgXHjh2DoEVgR1I8BtBCfqJWypCQuleoY8sOf/kfUmfO&#10;Rs8nZVmlQafDxZtvj23br5kRNAddbhK+iIXHlRoJdMJ8dGuuUD1+XHvpyTjUs6sVXDPhs4OKiWC9&#10;4fOaPsdvaK3NsdtvMw7sragkDuj3IuNrFH1+7cr4wsK6Dg1b93wx9PD9qZJSxldqzUxnlE5FUKrp&#10;M2J41aheverq9K13axklaMGDw6zte0FwgHI0ADRunIfK9z52JarF+EgsF/Zf2pCM+wJZBLUInhNg&#10;x29FY0i2AJhK0ww2OVJQTnC8f7vLm09TqlZF8GY4wuADFxUCOk1MTo6fORWuVdsiYUCDm0jVk2kv&#10;noSoxg6DwGw4ErXCagBKphI8cHKAjoxP0CUwvu/Zs0eKJyUXGB1cna9AmUQacbPMCpBtAL6rr75a&#10;AqHYxDtHQCrvkkcUdg03R9kJNvlW8ujKJr+SbGTcmEBYcfkVWdzAt1gqSjwEBL/yrdQtEJZSCQuL&#10;OwEHBI4HshKQH0rH5ieQhQ899BAIdf/+/eIEAvoUnCqqCGLr53hxihCDeFAzQqDKSkM2YQfF4YFr&#10;+RLAy86dcl0pgPCy8hPBsvKsuTSjEqUCwuJIgIPKD9KMuWZZlCsPbV551jujI/1HXnh8Ynqw6iLA&#10;hl55xXErLknclFY/XCwJLmtomMMIkHAvGgvFk+EIgbYRPJkYgZRVSJEFZFdzVUw/sbSOv2M7lbpd&#10;Zl9k/NWLTN9RKwan6pGNw0y66U16197Yzp5oq5WPIMJj6FXNKlSMuYXa6II3UXaqyarTaBkZi8HY&#10;BrbiC6mCQuHg1giwXm/lQ+HA/XhaStd7TH23pm/WtCS3hHSKTjw46rPuErFtKjpbZwzzNZuWt1dH&#10;r0nZQ9U1fPJBh5sqY58NmW5XT6W15bmZ2bG5+XgyRuh3S0u7RMzJ2ljGGRmgZMm33qq4IscHaDsY&#10;XRlV8HEny+7v/M7v0Kd+9Ed/VEyurA9BALfd/oZdu7exTDBCBO7ow0Ne7zkC3txrD4a6NrNsYkyh&#10;cSw/I9REfKePH6DNYV1kWjWTVEXQVFgW8K5T5Z2pukeOzM0//UT70NeaolOTu3aP7j1UzoSW5oq5&#10;xUpuqZJfqhRy1UK+VszXi3kkGFd/4bGaL5VzxcVyftyqz2bC5I1J1CtmLo8Jm0HyopcaOVX4VeX8&#10;VyV/p0pmcYxyvqCeTRoEzyzmyjOTs729Q45XT2VSjS3NmaZGMxTOkwcnV8Bde9XzV2s2Z8bg50fX&#10;Mg4roqFULC3V5wuOXtWbavXW0pJXyufIYZ4vVou5Wj6/2otF7aq3XMnNFauzhVylROqScKVUmanU&#10;+gvR/rPFyBNn3zD5xPamovP2txk//A7zwDU2qN+f6Bmuv/a1r7FGYk4EREKLQJFuyCbi2TAazEQB&#10;BSYzctAKmaFAscePH4eUZSphdt60aRPzqRwgUESmF0bVQtk+dcJ74jF7dNy3P60R7taUcfYdDqXS&#10;LiuNVDzGNKzOcQUHASYOzSjb1plTxnNHtFyx7lkVjVxLvv/2d7lkXySQz3bs0G99k75zJ9qr9GIL&#10;YkCFrWLLV8vRK7BVKvbIaO3pxw1EwZj//FwMfkmUa7JSg/FvgYnM2rLVOnC11tEMOOETGYotHNMA&#10;DsgevooQFnwG6AEDweQBpwLqQoAgfwY4VYAsm8wTglCliQUYK8CpwYgsFN1KOnYZEEOlKxMhVaKe&#10;DxRLdmlxcHxsbmS0NZHc2thoIV/MyjjdaCZTuIrYIdKt4DIbZbAAxKYTSR/CLgyNjtETYC5Bcsxh&#10;EjEjHUAIUYFibPQNbL58TnfFKQegdv311+NBIegTyAVI5RjBpgEqFdpV4Km8y47Qq7LJ+eW+AqaW&#10;kgh9KxBWSiUktFjh5YcB7wuFSSyRsLAsJzhVAGFXLg+EBefnjDiwsCxwDxw4IKF4QXiZgFcBmvxW&#10;3AP4RMjXYI4XPCpAdiXuD+CpuDqI/8BKOMsB/FbOL89XGcXqddxzcaVlGCKc6/UCYf3wYNqwgrCD&#10;Q71Hnn96cm6C5DnwPHCNarnP1yy3/MTVKqxDiYupZ+kTNmSk88EvnVXBC/JyqPBS/mTMpWqpOFYN&#10;vJgH+VNl9QHA8hOFiG2WqPyPjBuJekO727krsqXTag6XUa8EpJZNvaCZ2bI2na9PVZylRc+F6SXO&#10;MWZ4ZFdE3F+Nf6r3bMy4pmvcL/eCd+nmZQjrZbgtQ4tjWTFgybyqyjirch5iqPF9zFba8jae7vQh&#10;rE+v8gyQGiqbRsXSOm96Y+dNN55Zyp0aGWaubW5v3bv/QDxM3j6ZqtQmC282mTs3poJe/bNIT5QO&#10;Rc+SEYZP6M7f+MY3fuVXfoWvxK/98ccf/xf//BdZ/6swEM2uONWxkXDfWZMMG4f2a5u2qplFsVdK&#10;kFxJjPohI342yx+YjRIBXXnEJJ7BvFRXpL0F0l4aGHj23qMjzz1aKD86mso9k+k8UddOnXnm9Isj&#10;Z84Mnjs72HdmqPfccH/vSN+5YV69Z4f5c5XX2TMnz547N3h2frrPUe6wxcJ8aXRodjGH3/+qr8UV&#10;ny/Mc8y8ei1ml4gOUMGs2aWlbH5pPjczOTc1MTO3WABURBIxcljBDZA0fXxyek4FwapjL34RRjs7&#10;M8d5OacKqZ1dmJ9bmJ2dnyvNTOfKAxOVk6cWz5zArRbze9/p0wO9fePneocvfvWtcb9n+14cPDvV&#10;d4oqmjrdP/XS8Olj/X3HTs/NHj/bOVR5e3d9190HvQ9/pLznKs9QUS5YCXmHd4BzhSuF8l85pwfr&#10;qMvekVlGwEMASQOoIJ9I32TmgkcjoBxzIspITJfyrVx6WXsDt9qKc+pk/cnHatMzgCdW1qs35UzG&#10;6d5MU6+WC6VmfEdwzVDTk2ICr1DbrzBBLObNl17AkVfDKI+Bj3yi/qi2YtBcrmht9179DbdqO7ZL&#10;SqyI34n9AfiKjWPG1JTz/DP6sZdIgqYYFBVHisUE6Kb0bX1PXTW+GMRwtHS6O7fZgCPGMHHnUQO4&#10;MkC+mhAWzCQsLDCI1iOWaGnNQvgJ0hI+VZhFMZfLbCEoVjjF4BP5UDaODNorP5fAbQ6OYRMkZzX5&#10;dXAbwkSTSOTLJSalmZHJjqbGvZu6TFbAxWIskUy3YD+MV8Me9h+D/Hg+t5lOIRboLczO948MC4Sl&#10;9QPUuKKAPGCogEhuKnADAFfxLcs++E4gFxBW+oygWCmb9Dq55aAjBbNjAFWDg4MakB8KaJbqEoAb&#10;1EAA96Vvy1dyHo4HwgKseQowygJhBelKMQIELPMcnzB/o7rH0HPo0CF8YTmPCAsEfgJyOUHMssmD&#10;CNYhMtPL82VHnk7wuPkkALsy0MgJZRiSE0pJpJGwLxAWCvltb3vb68WRYBmG+Wv9gYHxF148l10i&#10;GqIjk9gcibbHYl3xeHci3h2PQw90xmId0ViXbjTh+RIOt4WsVk1v0HS0IZvCkXbLbDHNFt1o1LUm&#10;02oxzGbTaHa9jMmO2WyFWsPh9lCozbJa/W9T8XB7zOxIWZsbtK2d+rZd0V1dkfZIJQk1a5Jf017U&#10;tHlHn7G1WcNZGoMU1vAg0FKWlfH0KGYGX7ByowZmXYv5EDah62i67Na0LZqCsCHDhTCwNRPDEMGI&#10;jKokGCug3awr/ydVad+dGDYaxXI+fxxUWLmOHqeplzG03XTrnrvvtnp6ekfGzvX1QVdt3bJ9946d&#10;Pt5dLkEAXs/Pgldo8lrPZYPVoHR5GTQYmXl/+OGHESf6+Z//eXoZw9rv/d7vkc3kqkOHfUOkWlY5&#10;ujkzaZ4+QfSMdvMttc4e+EyGDh+7+g1bUedqDfYDtGE9YHkUBrHbWCVoVSTTyBpnzg3/5Teeu2/w&#10;RHZ6aMf07HZ3rmQtTuXHJs8Ulsgyv5RbJPl3TrnqLyqH/qVFwkxFrPnCLbe0OLOwmCtmDW8pEy6n&#10;cTWseIvzrCVLZXypLn4pJyvlZ1UqlotqR704rJBXsQG4ALEqXZxbHBsenxqfyS0Vo5lYIp0gGrhS&#10;r/qSihSrWLedMhEFq57f51wVIVCtcYCifGFjoc2jTsHRprLa+ISXnUU0DnHGbHapuAhdrO7vwpcS&#10;LV9tKy1MuHPa0mR+slieMMoL1ZHaQJ/31OTi8ELX7hvv+Jmbuz5wi9Wz39GNKFYlA2Jv2b4qczTM&#10;C5Mj7AMbc9Ar3wgQB5XCi9GwqUChOWSmkOmMuQbUQUt+97vf/f73v//2229nIhOOSTXZ8041voqD&#10;ask1x+g7pz/7tDc1jXnBt1CvtjU1hzo6tFTKSqfsrk2RhgwQSsbIjR6eLrUz4fcaPn1ae/DbSMNq&#10;ZZWClf7IKkKcowMTlj/S6dqmntoNN5h7diqJX0d1DeUJq5zer1DxufbcvPniCyZyZjb+dBCYirzw&#10;WUJfSwH4SguCsdHqViJTuOVG0k+G/LHHFy7wNwIFX73xR9+3bx8rRzJC0ZhgZEGBNDUGSlEhZocP&#10;sZsL+8gWYNAA4QnooaDCzMkmkYwr6bqVBIMarxVZ5cIWMhYB4VKJxGD/wGOPPNL/8JNv3L71R2+4&#10;zhzsmzx7JtG9uf3mN2rdm09FMMTCBRm4KZJJvTGdqeVzx54/+o3v3E8IOeM7sAksS7EpiQBEdigt&#10;m3Cr4kjAGPVXf/VXBEkw7Pz0T/80eFEmD96lawl9yyfcDlMIo6WgxgCuSR+TnwSm+YC9FngnrDPn&#10;CbqiIF1+KMCRmmTUEF9bapjSEpv12c9+Ft+GT33qU0RoUWYJ9qJuBS8KNyNIlOMB4v/n//l/Yq/5&#10;6Ec/CoLn7kCQom8VjAJSDPmhUKrB+kR2BEML7pc/5T3YBLKvXJPIgw7YXDmS0tJyIIdwbLr22mt/&#10;93d/Fw+NS+3jV/Q4apTH7kuwWN956Oif/fk9p8+R9SqViBDOSFpIAkj9VOgqVIYaw5cVn+MSPhRq&#10;JRUK01d9bxCktVJB2Li4ZPhOHRXELNR0oTblAu/HGavqdIxazIiYVSNWjzcU4nurHW9NHbw2vqVx&#10;1sLxO2IvIOxatk5Nh44O60cn7cF7PbR36l2GdmsqdqMZbi6WjarCNxvFrelag01AgdZs6DeFjHdp&#10;+m2a1+0QTOA5hjmjhfo174xdP267xzTtpGHOhhwhV2Qm4T3Y2ZjHqZKGqlHdHydJicQlw8Z8SG/4&#10;yI/t+OVPFdLp3/3zz/yX3//dpXL+J3/yp/6ff///tncvZwORTkd1B0vHjSnQq3wWGoyIwMg4I6Or&#10;bL/2a7+GLwG4BTPRl770JaT3fvu3f1v5IzvVkBVRaX9148iTxhc+b5cq1k9/cub6m/EXpaliKUKz&#10;gqlEDH+v8g2s9/QOYzkMLH50mpdkJsxrTz+hfeneh78x89nR/d9qTiVuPXnr3pm2mZBWSRWiOQCo&#10;uglZ0Cy3OD8UZo0kAGEzWmYotspxa7w9PNETc9NGQ70UD8XWwD7LijQydi5Df8UhwbV6TsgkCxg5&#10;6abRcfFV9axIY6K9vaWtvZnQBqAu0u6+OCa+l6uHyuMWiM1LjZVQgmrMIThMicXOeWMsUifKLcXy&#10;rpDTYnllT01xsRoZpFfbCAJadYs5ZVdrzzNMpfFQshOTLySf7zNORZ+MvCX9/k998jcOvnV3WKsn&#10;lR4Dq4coC1HldSob7AliMrAPwYS13od58fHUEe2ZgC2UH8luQOsNjsE3D5qDCQLIcdNNN2E+BekK&#10;6SPtP2BtVC9Wz5v0VNpiSfvG17z/+nv1Z54D0a3JwrZ36Du2azfdrL35bc5NN3nNjfiJgQKxfb3y&#10;e7qsM7haqaZ9/u9qf/yH9ulTcVK0qsgK5Rzqj3DCEy2jdqW7sHNP9pd/sfETH9PiiQru7BiilZnv&#10;VSQxv89N1eresRP2Zz4d+qvP1ov4wpKay8XJTtlPfNsOa4k6xCL+iE2x0G3vKP/mr3MLsVCE51hh&#10;btRVug2OJi/5Rs1UFxZYx4UUhxga03XXXUfbYt6lWoFWwskBsMS8HpCs/ClYVuCOtFQ2wW2BY6UA&#10;WcFJ4jQpQ3MAc5VFEh8R33GTU3FFPClxAH/m3ntvv/qan3vXu5IjQ4MPPUBuvk1XX9u8/+C5lqaS&#10;py16WpHBQrGw6Uou/9Jzzz74+KOgzA9/+MNvetObuBZQlavICflTeFAJGKdjABbpqGQE+MxnPoOY&#10;1L/4F/8C8CcOozI+BtCTg9lnXgHfCwoM4KD8KRCW+wrM/QFalYPlhFLfMi7KnBpAWOF9qUmANTt4&#10;BXzuc58DvP7cz/0cQFaybclTkIrlXapROG+BsMDWj3zkIwwEHI/vEXcn4FKuKNcSAMrn4hUgD0Wg&#10;qs9oKwgrd8eOcMMBFRSQygKdA34ooHWlKjgJSwJ8cyGSaUh/8Ad/gBvfZfX41/pHvikEo7xyDXjg&#10;/v4//uMHX3gBjqTJjMQ1QppdkqkgPKnWmsijwEcS7ihPnMW9iuF3VGVKDQjWV53bH5YUanWYrXwd&#10;WX6v/lLR0PyQyI66WQsDjstawo00Vcz9bvKuxu3Xpxs7JvCOrcT1rKYN2e6LS+bzi6ETS97ot4z8&#10;8WIZ0HpzNPqmWHyrU0tUq9G6Sy7YDakyXcvY9E6t0TCAsO/WtDdp7maSBgDcTSOvh2Y0fdR1zjj2&#10;c673jKb1KbTlN+1XDcWeZyh8GcKyac2EjTnTtX74Y1f9H/9K27/vocee/N3f+f++ee+93d2dv/5r&#10;v/6hH/1n9G5p/IHtkqYe7G9ILb0GJ6H8QRcWUPvlL3/5p37qpwAZDHT/7t/9u7//+79nuRhLKE8S&#10;103XWWeEjCNPa/d8uVqx9U98xLn6xhgPkvkF9ytcCQylfvaDB2HdXN2I1NGjYRmWr3tP3u9886vW&#10;Cy/cb971l/W3HWloe8N1Rz9285jletl6pqbbdEJ1E2reV+Op0EDqvzUgrOUlSGtWdheL2ZfMxRe7&#10;InZ3w+ZYqKNc+y6W+p6nqWijZRc0daHzhsR0itw3JXSwx4eH5+YWVNRGOF6tO9lqbvdu3NC2EEcO&#10;usXFjZGEwUDFba62OQh88aREj5JBRCXnUjNI/9KJGdurxvc0Nt2ZDHV79bxHoFso7mrFVc+zFhJz&#10;67Vipque1NsqhbajZ+JHHrIGsrXJnZ9r++jiG9/zsV9rvmNzWbdjuOLElGw+6+qUOKvIrMRELIEN&#10;wZz1yps6cy7g9Y//+I/vueceWiwXggtjXoDjAG8cPnwYmhYXAimA1L2q+fN6nTIHsX7A07LmOYtF&#10;996v6//tD91nnlOipIpSWG2zoiSSKN12q/nJfxF9y11uMlZ0akibJZTF4opsjpYvab//h+X//Fuw&#10;+4oTptOiHEGMsLhKqPv2/6lbN/RYYuHHP970qZ/T9uxXSaI5SPmROjaOa1ek+JWqc+Kk+xd/Gvrc&#10;X9gFxZkQhB9R2saK1FHZZrEVIWOj21ZLg37HO7Xf+DVtzz4Ve+ZDWAuJYl/y8FV05NCRFCUeEMs1&#10;CyNBotKeBCcJ7SrTcwB0xNzMAQJ6AlizzDWdB3yBoVmIyQAILlOJId9Nue7atTrdmkuxUBsdG8/N&#10;Tb3hxht+4aMf30qerCcezveeDaeS3QcPzR24vmJZS6HQkmXWQqFkKl0tlo4fPXrPt74OjMMfgP5A&#10;YQRYB52BcgaInA/pQphIuBC2OYD7P//n//zWW28FQwe8qaBSua8AkQskDf5ceZvyQwGs0v0CtjVA&#10;vfKVWlCer0MOk2UA8yvLAyw4AmGhhwXCIvVK/+fkfC5YPCiAnI1TARaZz8D9wHcgLPM3vvPgyGCR&#10;IONRQJfKSeQGeQ/WHgFglQckNLYcLK66gnEpraBnWb0Ez5SDZQHNkuDee+/Fs4oR6nUEYf2hg8dH&#10;74w++ODwH/zeE08+Zi8WWqxwl1I+9eI63npqKQko8OO6vLBK3Sg8Dd0YAQJ/AFqWqvb1CtTA5J/X&#10;p1wVflVcmL/Jh9RYxbDx1TeqHo7erZ6zX9Pvamy7Lm3tnkC2qhi3FvFrsOtHyt6RevhUTZ94OlS7&#10;v1jqd7QdRuTWUPhA2OvynEzFsWw1rrzyTddSPp/XoCCs/m5Nv1NztigWVj3gqmai8kgOhUHPedZ1&#10;H3e8kyGVWGFVCnaDnHOXGbdlJW1m9emwMYtg14c/cQ0D/IEDs7nCvd/82n/+3f/v5Mmzd950+6/+&#10;3/8eW2QQkCoV8vqCsLJkvQBDSHdmEf4bv/EbvH/gAx8QL6NCbToebl6cs6C3oinlZvfk4zBVxU+8&#10;P7Fzv0bi1XRSa8DPxaxoDhqhNvGwr7yRbOQZiJRkFMHjK5fT7nt8/gv/uFAcSl/V8fXML9xz6uDI&#10;rPuea5/76N0z2COytZRWqywb/YQilXcZV9fAdIYTdsKhYn1hfvKIM/tsd8zd2rI9Gd1UrLA4XG0T&#10;Zul811bDuD+Um1Z0YWZ6bGBgfno6GU91dW/1zPDY5MzI7MiBA/v27tmB/ggOAVEFYXUXnmGt3ACI&#10;0al89/5A4CozOicnwOv03DNjRHo3XbV5y3tS4Z56Oet6Fd2KWb714eJtraQHeUaUVGe0Xmg/dqrl&#10;wRcysyNux+7J+J2fXnp7Nr79X/6idvXBYkFPADrSDOP4MvqsmDAXr4a9gtMCi0nNxVxAtBaNFsyK&#10;yRfnPVgzJmvxNKN5y2widypPWSa75cWnq3JBQf1lC+4379H++Pft514IwWArt/xVt1AdvewDu62f&#10;/Fn9wx/Vujq4WeEwrxAN63iFiv47v+P81n/CihYhiBG0B3XJMkIg7PlWF5D/+m035X7x55PveLeB&#10;ooaCfkrCsKShQXolNgwGx0+6//PTxl/+hZvHEqKwt8IDKoEY7Iny6KipzMR2rK1Fe9v7tH/9M9qB&#10;w37jIn4BspmAJvV8YWrPkx4bfRcmqyICg2htmKTZoPHAdoBC+ROERKQ8HuZIY8gO8u+ywwYxgOwL&#10;DRTtN9knSyo78i2HsXE8v+UdmwJYWaQ04AuHJ0aHBofGRkancYOfmJqenCZrX7VcSWfMTTt2XXP9&#10;jd0NjS2uXZ+dWJyZQlE6vHUfNm8jFoNoBU8hCoBKCZJRcwtz+M9LUYMLcS325YpSTkK4KCT73Cx9&#10;QwRfcb4BuEtGWeFTJfJJdKaUr1JF6TyLXwQfcqRkoJVNshhcIP4sGFqolICKli4qk5MsEgJfW9Hq&#10;4leUlpoUX1ichGQyk9Ax8c0Vhw35k67OLWOjAY4jGMnxnAE6mZPzqyDQiiMFtgpxKAhb0CdlCDxA&#10;+FwcBtgRhwpZlgiHzT7HU5JgYRMsafhKQtYA4lyCOufJMlq9jkS1GEHw4/F0NM6MkdH8s8/OjI/G&#10;qpUWR9vqoirl4Myadry44yUdF+XihOM2qlnAYyJIwWTgCKvrDfi/GkaD52U0LYN3rKdnPDfleWl2&#10;1M+dFC91vJuBNnNc0jwmNIN9PkkjBhnRwinN7dCMtB7awdim4szx55m360OeNxw2pqPGUj1sjJnu&#10;OKYm20g5doPpNZgGHrGsczdkTPAVCagHPJ47TQMnkK2a1shSjqHKF9ViAGLRyQRaMLw55Q6rUnwF&#10;s8LK6WEtQ+36iukz38FPDNe0ipZRYtV84Oqum24osxhtTHdv2jQ41H/65KmJ4fFkY2bXrl2QOtLX&#10;ZLklM+LrZQvAxAV+sYwz//k//2dGsF/6pV/C6iojiWEkUYYY7cf8PnvuTOnES9rkRHhuPh9z47Nz&#10;ud6z47gyNzbpkShkBISfMnn9YNUDQbzQkNmJ8rfvNT//lfrxEzM3dI596i1nuj44cixePTPd0TXS&#10;tDufK5TsRVevFgtVp1rBOQfGU73wKCW6H5MSzq0SMXnBC/e7qmMXq0v5pSGtMp4Je4lQvEYsODIj&#10;ft6Bi1+2EsPDsYjAa6IxVUwm63jmKkKsxkeGyC2xA//O7duh/yZnpnIoPyID25TRsI1VK4qOwbqF&#10;7IinTnLxi5QBsAdcolYt120Vycb8UCwVcs7UXCFvW42J1Hak6iB8bbcMOKiXOHKVF2IGq95vOW7H&#10;ltz486fNbz0SOznYsH2T9dZ3jBy466ml7fl5/fartPbN5YqGXCzpxYjoN21Xuc/JjBA0DMb5jeoy&#10;dEBQBNEauJaBMfB2ZfX1rne9C5fFQHZAJkophmyURD6RYjCR+VlLcAhVovrnzmrPPOlMTGKHJxZ+&#10;jeasRvIY/vtNTbXtO/QuJe0DiK2gPHeF2n+l7oaef954GhICOG2U0FfzlFuMEgxRt7zsWSqlI3Cd&#10;+Xtpx7bK7r2RZMYfAxUTC3vyakHAl68WHJYmJ+vPPWO8eNSpyyiiEoYpwUPFx0CHKyNZXXNICFfd&#10;sc9rT48kkg14T+BcoMyShC/7YV2v3hJCRyQbbMdtYM5e2Z4E5VyAZsTuIC1MUI78yZMIFlKykJV3&#10;mUtWraOAbLjgeJiv63bvv37nnhZCvkr5uReODtx3vzk523zbLVvvuNXq2TJna6OWV2iKxaqOc2Lo&#10;iZEBIKy48Kox0XdslahGuZ1l866PGvmcSQ62EmFFwPqP/diPQRmCAgVuCvUo5RG2MthEyZU/pULY&#10;5MjgXQz9bOIbIAwrB0sVBZUm6FPQpISRwazgww4wFV9YssUyUYGt+UkQXxVUIFdUDJ9/XSI8/u2/&#10;/bcME8juwMJyMI6wFENQuCys5S7k7iQ0RAAu97JSVCF4iMHYIQ7EAlulQiiqjDJSveKYIbfMz0EU&#10;VCMGI1A1i2wiTlhwX6EhY52XVYp1GKsIBIw+9tjg5z/30smj+tmTpbnqPs1o1hxMP414uCmJcgxa&#10;ytNtjaFQxWmua6vrCF3WXYuE5gbuBPUbjNpd6cSHAb/1WrwMTBzSQi8V7Icq7pFoeCobt8e90DMV&#10;7Ui1TpLCq5KJd+iha6uOVS3hPO97zPuLD6CoEpteoWB3aYXylCIBP8Qp7RZLf6eu3ep6mxyEFtTD&#10;94cClT4hr+l9Fe9o1T2XcJ+ytUFdm6LwCOx7hKVoZeQV8JVadVvLjremG4QJDaXuxHf+00u+I0EW&#10;FP3eD1/zr37J27nbSyQAtE8cefyP/uCPv/QPX9m8vRsncrzbA1Eeaf+vF0eCoKgCvik8a2MxfdCd&#10;cRbE3R8X8xU3VUJa7fSZ0Gf/BB9BrVBWcxwtwAxr8ZB2y43Zn/nZ8C23qIyH2AVsLWdp6UtrCBt9&#10;VEFzk1qV/zQHeK3skIZWVSmhjNDcsPe1r5X+5p6lbG7krftHPnpD/urtufu3P/TXjTOn82+87cW7&#10;3jlqunWn0uC4VYbydZUs7EZqIbdkz+XmTmoLZzZFve6mtlgkje6gnEdBo/NQiSEuQoaQkAWHWkYH&#10;Gu/caNyp1GYnJ/teOlGqVeINiW27dmzetj1kxSZGp/p7B8emx/bt3713707iw/wBWalgKhX6NeKM&#10;JDRYjZbkm1WPGMOjSlTRXzg2tFSEhe3a9EMxvU2r5Q2yeIqgvdrOT4/+rvrAScdAyaFaDnfZmp0o&#10;QOw0OM1N2fCZliMTu7/61NazS+4NN5Y+9bbq3kNzz6T/+CvxQrXtZ/6Vdsv1Ja0eJ0CINTJ2PV/N&#10;5FXcmGUAr+TmgFjBtMiMBu0qbn6rbn6kAZ4M4tOF2xbYCHlB/IJty0bpZbFYNb72jfTv/Z77/FN5&#10;3cz4CGq1jcgFwJ6t7dye/7//Q/yjHzI5kK6h5JGXK1QFP/hWMnUGyLF11gItOSTZnX2jmm+OU4XG&#10;vZiLAE+Xl95+wBzEe7Hspv7o993/9OvlYj2lOGGVo3Xta4Y0WIQbrs7/0adTV19TctGl8sJczdJo&#10;t1xJjcK+B6o0jg17jCpJgW9OPN/PgG3qGvVK5NRp40/+R/Vv/9pcLJPeg7qtmKGEP+H49afsCrjY&#10;ldu6kj1bjJ27tDfe6H7g3UZXNzY9t65SNPAsqwYOLK/OppPwDRgk8A6sE4z4AcQU1BKE9QhgDdCM&#10;/Bl0tfOtZPkRBQDo4sLzwwDmBjscZhtuYzTRlkjhEKyV8i4c6j3fOvvgI6lE7MAPv6f59lsrbR3l&#10;RLIaMvV6zSyWK4aFJwDDveAwoSGFXxTAJ/MBm9CKIK3HHnsMr1MI2h/5kR+hd/GJGNbF5i7HCyMr&#10;cTnyW+pHxLYEngp4lYguoWYphvxEECooMFDUksIEZZDKFIYV/2MgLEcKhMXO8su//MvYXPgkwL4B&#10;yl+5VMXNiDgPWE9xJOBsPEfJbsDGXQh5zAhCIUUvdqVKV+BoG1C84jGiLFw+SJU7FWdZNg4TR2dK&#10;BewGs8oluCnxNqYakRhk2Y2fPhBWZHp/8Del+qoWiihGmU8/PXjfN/vGBqPDA5UX+xuz88mQucd2&#10;lXq8yoJVZwFN9Mwa27ohrKNHyMHlAGFZa8e02iGt/KZE7GOGSbKNptqCVu/V9OeL7qO29mw4NLkU&#10;rS9q0VN26MlKpc+ttxnam0KhG/Voi1mL1hzoWEYcZmFeCF5dVr6DGGYhT2819FtM/Z2adqsGhMVi&#10;p3I+qOFM0QVmWTNGbf1kXR+M1h62vX5P60MJSWULc8kpVvNIDrQGJl3LACpG4VU2It58CKtcwRgg&#10;TYtwroWQbn3o4wd/8sfqBw4Z2Gvw4asX/+Fvv/Cb/9d/6hvrJSccylN4t9OtguioH/wWuLKEMqqI&#10;JUdWm3QubEdf/OIX/82/+TccKbjWf7eqxOjnG77+JRwE5146aZHXjWZMne3cWf6xH0t85COxHeRZ&#10;41Tq4RE+e2UcCZjYYzROu4rXa81gCaJmYFurRs6erf3DN3MPPDKX1sfeenj+TQdDm9vS0fDxJzZ9&#10;L4RFVTmzgRBWKXksT/++d5Zy1oMtMMMO2lhlxIuiCRX4W8kXp0bGJkbG0INtbG3atKW7pbMtEkvY&#10;NXd8dHqwb2g6O71v/569e3cgMKC6HpLQgi3WoAcvC8L6ZJA/uZ5/01ToTL3G9MOM4kRCbiKO1nS1&#10;WIsff6jlvsFtk4stt1zr/tBd5k17saIcP2L86dejVwTCikg5kSQ0Zkn8GbTt1bukDwcxGfpiGn4M&#10;oj+i1g1iBkCZ0OmRz/+d9id/pr30Aquil8nTUVGy2462a+/ir/9f0Y/+s5TvML1shVBlIAmLwl3L&#10;VbvelAG1OiS2sgqfV1oSepHssOpzj6zPyqKpgJ6KYfJVu0t28n/8kfbb/295dlEpKkoEIs4kawxN&#10;RBCbt95U/d3/GrnmhiLreF1Xbu/+MLi8KeQqN7AahBXQFcCeSxwAg3PK8QFyo5WdPBH6739c+Zu/&#10;cgtVMm0YTlX1aURiVDYbqgJCXLGUxUhCyzTGkqHi+97rfepfprfsUN8jYcP3eMZeoGsbQL4AZ15i&#10;OS8+zCRdIY6k2OBwisUezT47iDQFGx8irA35j/wWZncSR2Ep5p0NbgBSk9UVGzsrt+ATjnn5jV99&#10;7wHtZBUIx+JaMqYlYnpLc2skNj0zx5ouFIs379sTO3Qg0dCUMSKJSDTW1owxh/KICAjFkzRjfCJl&#10;k02ygPIO0wwMxdtBYiRhCiU5mXiyi5Mu+6C9IFkrUJJfUQm47lNLaIVQM1SIvHNFzowzK5tkQBDv&#10;W4ma4mwC+8RlVqKpAudUeRhMt2z8CkcC3FsltQHvknPvguVBAGHZEUcCcDOxXyKqBRstXvni9iDZ&#10;Dbic7DOaQNPiLMv9UhhB7QKmBdxLSdgXNC8gPojDk19xvKhVcIxchR1+IqABhw18CahwHAl4v+xG&#10;+Vr+EH8eX/JVSWmOj09NTEw2Nad27+3UQslzp8ecehvuwWR9JLcGxj0kLhSqWn1br6+VP+XhSqsm&#10;PYAfatfVGCFUxGmHw0nilpx51x719FFTn7L0PEkT4l44pieqhjVjVxZVIgU3HIrSUQCZSJqpdFm+&#10;x5cItjLkifHmkl+KjdD1pKF36zrLjy34SyDkDpISvkKxecAgBP8oG+YuF80EVncFUyU+8NVz/TRd&#10;PiuxystRKrirvNQFVv2Jf9XzLmxKd7BEvgeKcPBQ+3XXmj2bsarQiFGFSCZThaXC0eNHgXo0Y9ZO&#10;9H2xQmygYfS1aZPBkpu1qCwm0c779Kc//RM/8ROMLfRZsS8p4kABXTsZr6YzoflZfWQwliuaGvmZ&#10;IvU73hr+2I8nD+xXAYdqNlKLEBVTcUU2BAX8RRWzWAhgASFj1vLVwXPhz3wu9+1HF+zq+Pve0PuR&#10;O+d3bol4oWShPj2VGjweK83VtmyZ2rEbewNDFaQhy6v13YDpmci+1b1ytTStleZSlpeJJ0JWVGIX&#10;VI2orGDLuoGqtSgPVY84y2g4UiuURvoGxgaGqvnipi093Vt6OjZ1WpEwLmUYU8tFMizkC+W8mmFa&#10;m/1hQTZhc1YfH1TpfQMazKKsT9Tzs/H0nUZqRI91pNIkmCWlMwrI4KwLZnb5tXpFIjbp/yxS0nmh&#10;UiJcSmnGzEzq+dOH7j/ePWc23nhY/9gPla65JmzFvUWnd7h6cihWcxLX3aL1dIE5MO4qiK1WM+us&#10;z/U2Hm5AhLrgaIQXE3vdWufhCS+zonCZSk9UlY8H5RpVS7Ge1uCA9s1vaC8e1XJ5v02vlXAVx311&#10;vN7W7Nx+u31gL7RoXUmTfteRxg9PWKZKV35+SbfoM2UqCccy+apcljHQAbvxEMUehnujb//EHQWv&#10;DHLeaESJmI8/oj37jFOuANBtXzu87pvjV9kQR4ZR2b1bf8fdRluHzkl0L0wTM/ClVi4FSpYbqKIQ&#10;JEqDhGcozvnCLbDkXNIt+QeBUII2IQ7hSjFd+QDUF8iO+5xFjlmyQSrhDaZMFhg+w6AsmH6kB48D&#10;NxzcfSrZ1KED+tveZiaS/tQDvaFcYhnm/ZN+b6uTjnDphVy9xgSXyHcXU7DBbwSVX/olzxO1a/4/&#10;OPMFR6g1E74VloEEcAF+KpPSrjq85Y470OE7+8TT/Q8+ji+MzcKXUVG5WahZSg1Jq20B4JO6C4C/&#10;cIeBnyg/F1gZoD3wK/v0PZArMJfcAbwDYcHxANYgaxeTimTq4kO+gn3kSCwmSDSzDOBDLiHiSqA9&#10;ThjgQqFsJd2A+CqsxLVBJQfkq9yc3E5wF+KTwCfClQr5Kl6w7IirrnjBihcEt8lhlBZwSWnxoAX7&#10;4reA6y0bPK7sQACD1CXbML8FFkP04tOMh7TSR/ThuBDPkitB/IaFrhZvCkq41hN5hY311fg5jciP&#10;4lBJ82p1tBj7YompN76p6R3v6GpvQwMDUR826HbajJ8+aIM2pTWihgq1GAf3oaMzrxlDjn2yVh/W&#10;tVwkbGPW5JKeGhfRn4vWtYYKAVbawUhsF3JsmPB17aTmjXlajgzsIV+PCdYU67KIsKx7E25Kfvbd&#10;3yvWwv9b2ccYdt0GzevUPQDuTl3foWs9rscnIAC/D659XYISVn2tXcyVda3EtfzEEioCRsUj+4hM&#10;+gKNmeSrtGQaP2Ij+AjRaOW0LzNlrrt6XuUfyKAkAwU79Dic+4ku+PM//3OEUxhP+Jz+K0Yh32OK&#10;55Fi/Nu6ufie9yVuvIl2qtjwaw8n3/LW5O59NNWqMD3g2DVCg17lW5LTMzZoZoV52VGmjJBX1l86&#10;Gv2fX5j/5kPTW5LD//Itkz98m5bqiE05EJ+jaYys5y3my6K2l1lIaYn+7OqvwdTmt09CMFWaZ19I&#10;BBSrbL1K6YVvVHbGaKyYXRo80zvc2+/V6ts2b9m9b29zawt4JEdSrFpNOXeRdFZxaecVMwTN+Bc7&#10;D4wus8yr/kzdgPyTV9nG1FEJhRabWL5Y1sRk80NHdt7z8KZRM3X7bdpPvE/bu99YMrRCrWrW9BB4&#10;7spsgiWCCev7zggqxZyvgHrewUFpNpmYqPxqhZzt70NgvzA5IQlP1hxoVMZulF6IHjLSYTMJN2OG&#10;Wc7zuBUgPk9P+kFjvhF1/bWjksGqdb1fLuX84A+QDqt9fw3jN2A6IuF6LEii1Xr45DHt1LFaqcRF&#10;I6iEKPPz2ioyrl2tufMV8rIVOQ1BmFElCeavx31VHOWwwvUIZkMnnLwlUv6ANJU6v4xxDzuxSgAh&#10;NXveO0IRIpDJVBLshVIpZfZnmFLJfhTLK5SJ75TBNYnM1Nw4d0a6FT+cC2YQn2/FwvpHSc9efnAC&#10;ZtZLFa/6sPyirLathT0DLCtI5eW3lQdf4j4QSGJnqTcMTzXD0pqbu264fstdt5dr1bP3PjTywCPV&#10;6XGNwEOlranG/ZVQ9eJbkVoL8J/MENK1AuxIU2baY4OaBe0xVcDOQrLCSUuWKYLAJKcXGy4+CFrx&#10;zoYbMZwuBCrx+KBGzgNJCQkE9mVmhb4VrwM2gdpyUcCfJNAKQsGEnV35jANEGBReRspg1bLSv5bP&#10;OSGFh2rlHXwpM6KICfCI2QGRc0fAUxA2G1CVDcDNO1gWJSx8GNje4m933nkn8d3gWnA5NcBJODO8&#10;L94X0ELsi52IdyBsENYm/sQrC7n+AeIK/IL1i0wTnlstladsZ7yltXL9dck3v7mrKbWoa2hgIBCr&#10;Bjt/0bQxm4gUCNhUz9WwCkZ40jOOOvZp25k09HLYchF/V0yRsjopDwanHq+WejTnQCy6NRHGft9f&#10;KQ1W6lndskPK04hD1CmVcjmL42Vvr0vfYbRSg/zy/anf+Z/4i22xZ/LPjXh2g2cT677TM/ZgtXa1&#10;TlfDrucTfgIXVnupMX+111rH+7USLBgEvqoTRGNRhk7X18T1R1XlpX3g0H6k5XAKon1ic0cWQ8wp&#10;G/OoXpOzMOZwHZH7ePTRR+mAyJL8/u//Pp7xjCQMLHRhOhfvUhw1SDJg1DKEah04pF19ndbStAAp&#10;c9MN2s03afFI0dbyKr2cP1lu3Mpr/XURSYa8EC7kVZWQqKAdfVb7wj36vQ8PHdjW/yO3n3n/jbNN&#10;mYZZp2OuGiLLWNTX+1tuaj5wC8a79V75PIZVJws25ern5+jx5xiQrPAF4tbl2c7M5FTvqTOTo2PU&#10;8+atW3fs3R1LJqnCUpUc0eclqJj4Lgf6rPcGvud4vzOoPkDOEzcUL6Sj5ajbMja/99sntj9+trNc&#10;1u56q/Ye/F931wp6fJ7wGtRESmETxvLKbAFYEThFtYt7zFqlMYkmxY6D8DZpJOwqcXEu6QARZ/DZ&#10;VkahXM4cm4BJIMc169c1HXn9cVXF4flJP6SzOFXUOGWggTVcLoPiLPAgWW/tqA6lnoTiiBVp4Lh1&#10;BY9xLWD0ZcBRwFLxmecBHpzx6ePO2VOs5PxFJkQ4Tj1rUciqxUc8LT42Xn3s8crgsEKQdGSEuYCz&#10;vJQZENoVL2EtZuio5Sw7mF7QSy6j0+Cro9Kne1UP479XJ8SZpR0zT9nWx8e16SlC65TRUCVnhMT3&#10;e6kfDKhGl+WahVhAZj7uaydQr0hkhHE58AVzVgTtrbfCv+/x/sTjecHqX5CWUIYCTy/ArHLGAESL&#10;R/xa21o4+GU+V0sNrlyDP+dZsbJBQcMKAwjffXf3LTfmp2dGvvntOvFnlRzLAxPdyvNIWsocbMGd&#10;rwS47AtSlLsWIAsUg3YFgwLIGNzAnfhIAPiYNgj8QiWAwCnYna9+9auEK6Eb9a1vfevrX/86O3yI&#10;OBdatuBaQC1mdLAsOA8EyYQEWSveFJwqUKsVOCvXlepdSdNKxUrZAveDoLYveJYCYTmSOxJACYrF&#10;T4B7YV86qthuuLogcohkwCvvIOygYBKbBQMBqUyZIV/hj8HuzKBEjwJkcWwg6I0PwQSoSXCbAAVx&#10;WhAvW3G0lT9lPriMVeD3bamv0gHKhW3Zn9sNW0Y8YnoO95PdsVV7z3v27NiVr3rPG2ZWJfKkwfkk&#10;0YZs/onUMADNIH5ONT28pFknNPdErTJUrxRM3cETFRFJX8SLgUOJ2XvFpJ3fpbn7zXADeQs9p7ds&#10;j9jevM6AoRwNffyorFcqlGC1F2v5NV5qdFJyO7AMsrr29/34AXU+zMF8ohCtF3GdhG1u86xdugWK&#10;3WJrTY4W8ZN7Ka5g1deaDgZrHE/nxGdNDZi+N4FfNkLwIc6UbXm5C/tBNKqd2xrxzj/0Qz9E88On&#10;/MiRI+yIaWJDHtZrcJLA74hrMWJAKn/oQx/6zd/8TVEgoUPRx2mowmYxaCzbQmk+ZirdqF1/s/3u&#10;d1t33qKyc+3ZqWaQkKaUENV0qrbLYJs26KaJKbdZoFGCvP3wQ9X//D/HHz9y5uq2cz/7vpk33ViL&#10;pMKzpTDcc4wnbLdWmT6XQaw/7vlluGwAfp4nDTCsqghHxfsKnFL2VmQ9yP0Yj4NEJsfHz6JuMTZO&#10;xMPu/fs2kyIpnShUSpV6jVHCDKnAQsV6gGUV7+Or0spgLaPCeei9IRX3vQOND5r8LuQmUuGGFDom&#10;jf2jbV87sumBc22R5ugH3ln65N3azh3hrGfmajCA5CKzS0uWe8Xav0xkgiUCCvZloRX4Cc9JbMLE&#10;XaA8SiyXeuk4UpLRmiAn8l8AjgxJP7smhEWiFP5Ps2qIDldqerFAZgFMVnCifpIrZR1Xk6//zNRk&#10;td6H5TsRqDsTuiBkxnjpLNK0kEqUrNVst1T3ci5lIFZXq5ONKztvLmVxCvJdsagMh9Tia16XTBrM&#10;2BMT6fvvyz37LLY/bK2QeigYKHzM+IpuDBJWyrAC4l9hXgnua2UPWsfdqeC5qF/nyrrr15XqkoVi&#10;6OTxypmTtVJReb5yxxxAcmiIZHGfld6pehMCvq5WsOcmZ9yRYXpDmoNtEvDBpF8km/PdReU6irj6&#10;oeav//qvC8gT2KGAtc/LrorrBQIG8OsCdHsB5F2+se8FwcFPAlbygl8xn9MIYbWV57MKdlbAQaUC&#10;T2IuD5dHxyoDA7gMJrtazc52REJYVK/E08E+U4JcSzCroD3xTIU3feGFFzCLA+ZAb4BOrOR8C4wD&#10;v4oBHb0CcpbAvGLLw6iHiyfoDUTLwURNsS/v/ImDKQezgeqAjzCUQElQHdcVz1GhQqneQKxAqFlJ&#10;IiA7vGOvh9PFlxfIiIut+AmIZ6q0TnmAwXPhivjCcnVQKXcB+cpdMMLKrwKgzA+5I+4LDMo798jl&#10;qHNwNjWgcjT6qFelbFxEwHsOvpkdCQITxwNYWHhlLsE5xUtYUDKF4YBApYET4oxItVD415GoFkOC&#10;GtdUJgJ7fGJscGA4YkW3bMYlvCueiEwvLAwMzRaLuNClVaYD1pRrjnrr8zHgmgpqMkKrcC4VBKXc&#10;5Dwnr7thp9alV7tD+YQ7ptUHPG9C13AKBOi6VYV263Gc9vRQTtNmbWfWV2dBYClh6WEwJJ6qKhKC&#10;tAmo0ID5LnrRllb7nABxhRFNJorNhrFHM7a4KIL5mbnVqG3gd0UJVc5rRW+YXt2KQmcRMex5eddd&#10;JIe5blYBseDO1a9rKAy62mv147ky/hUKOqhLmjXTKJKM3tLtHbs6b7xe7+gkbYljKy83NTOQGDdN&#10;alwdEwFdlab+5je/GScfGv/rZTUlLAC3QIeCdv34xz/+zne+k94nBhyGFPZB5ELWKgSmZjObZQuP&#10;nFpKJJ3uztD+3eahw9nWtrjin3hMNA3f1Vs3aCxK7/kKbDVU2TWrlLUeebT8V1+cPXFq8Nqt/R9/&#10;y/w114dDkXiuEi5VabBVk9WvnbDMuZHGoeMIctS3bJvGFxaxEHxhVfrKdQJZkxAeWotWrhSn3dIs&#10;zuWZeBLfcTytgsneCimvAEU1YXwZHhsfHSvlC4RNbN2+rX3zJiMRzTtVzKi48fkB6EpFAThRQakr&#10;u7RYyreoaItGMLGP1cRpwYe2q21iQaNBXqIvrNyvP6YESFzhhUpDLIqe1+mB9kdfTB8fjbd0xu5+&#10;h/ZD71jqTMcLmr6UUyHvYYYHlUkhl4s/f7bhivjCBrPVeYJgGeisjWIBTEBvP9YeiIRMmUseTmZt&#10;EIlaQvQNGfc/qGeXQIEqadWaUoJqcCtZcbOpIdbWqAhYNJITbTEes8JbUqek/DsPql4WVa/yIAW3&#10;MVn4/qa+Vc4vLXCyWkKxRonpmzo4e9l1tex6zz9pPv+sUanjDsalYSXx7mXBv/oGw8+6vOZYlZLV&#10;kCEHL2m6Io5NHKGfNwdcDBuqfNvVRODpNbv63Zj14F7We1MKINFfHByZME0QIeNTF4piNeeXjHu+&#10;kHv8YbToQGRARDVbgqR8h2PlQ+ATsdyN+DIrOYiQF2tKkilXj2dCmAcgf2DbEFBfiV6khJzgMop6&#10;QcWZZHgKMKu4hvAnO0EskUCo4GeB/frl+VdpuAKIV91WfrXynCxcSHkkiTN5TAwfTrWGR4ueTqab&#10;G8ILc8Wjx/ITU1ZPe3Lf3iKwUFdDvBRbCiloL7joSnTO52AvkCJJGkGcCCzT4kCBYFYgGhwk4BJ8&#10;JmqyQFhYVSCdoFI2QW+iKcvPJToqAH/AQXFyFT9XpiLOFkDGIBeXyBQIsxJAW9Atsy+IWXRhcUUV&#10;k6Icc8G6Sj7h6t/+9rchj4lf4WDgNQUQ0CwyAnIJET2QW6OiKBhIl2txa0Bw0egFd3LLkmYQvM6O&#10;vPM5987ESXsQjpZ3zinBYVSCwFxpmqBe+QmxdCT7fb2Ec6m24vcm5JdHh0fPnukLW9E9uw42N7UQ&#10;PBVNNM4t4JhYcaoYSNLKnXNN5YH1QVjlICAQlihon4n0C+KUCDJ2ytu12o5IKeONazUyu04qmVii&#10;ykNalaTymO1dBx+prGXNWu6AQyyX06BrzTEC8kL0BJup1ozghq8W/Re/fMi32ivkQ8+kYfYAYfVl&#10;COsDduXEqpSG1M9Uh/aIJamZUeWpZhQ9d9Z1Z3V9yTArOiOVWneucv5aCC5llRfWp9XLo5jX89M3&#10;k5hpFCyjbOrp625ovvNNWksrjCxaOyr/rBoGwWseDqM0ddowfZZ1HWYHydPxutjECUe6PD1Ohl+m&#10;SensDBr0L0l3Egx0uplzkWTwYJiMdNJtb3N2bg919jCGKzUXBZiUoU+gEM7BOM5egS0XqjulbOi+&#10;p/T/9oXSqeOjd+2e/vhduZ37DCeVKJQt8KCp4pPi+G1GQqWmWK4/MXwsVp6vb9k6s2N3Dg8e145c&#10;FoQl6hAxUQVhveJMynLTsWTYigGL1JTrVyz8K/XMsMmoRfwWYoRtLa0Mpy0d7Q4ixK5dcW0k6nyP&#10;QEXcRMKRqFJ6LKFiXqiVWlsxsjXhsbI8PtN/1sbZ64awK5DrMpr1EVgWceqXTrXf/+ymF4eiLQ3h&#10;D7/TesfdWnxzLDeF87PKQkLwqaOTjsox0ajRj/WlryCEvaDBvQxk4YFUym4xr2fnveGh3NjoYqVk&#10;RljlkFhGI+tc7dTZyLe+VVpawIxeDWvhtcwKPqwiLWeUIKvcTLn3ZHZ0rGDFkpn4jPKtgNvBAVqt&#10;RZbxyXq7hFCwPnpRAaoAs6lJp7935ttfN44dnZuZIoQhxpRIN1UYxAzXjPILT4Wfe8Yu1iBgwYRV&#10;ZENIlyO+tKtsKcJkWXSGC3mjsFgtLHnDfcVzx6vnTtRGBsyJYX1qrJZbhIBVohTlUtix8zJuBCju&#10;8kDhxLA2MpQfGpxazKJPGk3EVQQcwGqxoH3jy+WXjrMkjigPDhffX75CgIN537e6URsKT6s1nJ8N&#10;NzI7gX5EpaE5b0ScvrO1+RkjlxtPJJWIk6A+uWsp5+WVdmW9fVfPdb3P8lU6PrglQaLC+KpbdUwn&#10;XMg+8+jop/9y5NuPN1591U3/8p/Hr77G7disCHt/AQzB7gtZclNqXA/OIDUlZwZ+kQTrz/7sz8i2&#10;gOsneEu4DRhKgCz7gDNGNBCq+KdKvYMImWMY7HgAIssAeoOSFAjLYcA7qEpOItMMPwG8ciTnZ0dZ&#10;9M6z11IYuS85P7/iMBwSyGUCfv2FX/gFCsavLih/8LylSHg4/Ot//a8hiWFr0EmgwABobkQZxXxp&#10;SS4q+q8KhBgqly+oV5QW2LhNhm8OkNbPDu9yZsHB3BE8FjviDgEgoJCcnwsBVfEDBj1TSFGo4E4B&#10;xyQYw6ECt1pSuuN0+yq1kI097cpRlQS5ENvcOBB838FdQHTda/rWPbnf/e0Xj59MaKFuFULjonml&#10;nKDUXKgyAPo5Y7FOiLV/5bi0bFhcH7Rl6G3TsofNudviczeaA9vLTzZXH41o5/yM6sq7xl8bR5bC&#10;xpDljZv2Qwv2LB5S8eTuUHonY49TwZcsokfCeBn4jvZyg6rx+/+ppDbCEy17dPn7xLiYZYeEC24X&#10;OmKx8OGQtVf3NrkOjVDc6USuUaFt6Uw5J5wMlRv0bKM365b6ZyovzoTPFJKzDVV/Qve7rn9isbRS&#10;hjVsZ2rUkyIsRxIsgy4ALGCcoZLx0jKKlpfT7ZJnR9/7M+/9+I+kt/csGF4tGuFqphHC+c3wbJor&#10;LZyUdfjCEsKP6jOgdmNbyz+dba0awPsyVFcUWhWyBkdu9fTj5HNrmj2rfe1h7fP3Lc0vnbn7+jOf&#10;uD27swXP/cwC3AyOMfQbHGAiLNDMSCmZ8QYf3fHw3zTNnSneevuLb3/XOLqwNqJaTrW+RuJWPx5y&#10;lS2OOVk3S04ht3DMzR5tD1U2NfUko51OHWE4rA2EjlssgCoLSxP9Q5NDo4thG++pHdt3pDNpUhDU&#10;cB5QXBdzC0MiMBbaDgGQCJoGM1ML5872z2RnA11YWq4vquVzVGuE6hjmvGOn6vVYJI7uPgu/atRK&#10;Vwr6qfzxodyi2bqtq/v2qLvTqMWsSLnsTQPC7BKpjUK6GYlV9JRnldKhkZR7/SPfDj1wpmegntlz&#10;wL37tvrtN0Yy7do0urkLiGzpRgmQUHejoXSd/nzquP7Zb225IqJaMsGJDUQYMXZYWwbTKJSKUGZi&#10;Z7AjDWND5bFBvZzLLMyVR8f7Glv0m245eP1VWSPsLBVC995T/sx/Wzg1GFMUprXg2R1+oKnviqXi&#10;qnySD18DC95cHOUN1yuYocrmbc2792y5+cBCe5d24KpoVw/B07NAr4iesWth28hRgEAdUuKeJeV7&#10;wMIwqlBy4YCiIa9WMxiZiD7AjWBqwnjuSff4c/XHn26o1qZ374rc+ZZNO3dW4omxjs7a5s2pY8O7&#10;/uFzp7/29wvTMykCvDDC4y2Lh5avsLrKpptlao4bYnkODRWL4+YXQXclER5vbMgkkWEK10nPt3NX&#10;sqXN0Y1CJV/Dj2jfweZ0Y9V2lhR37YW7OrdwnNS5gAGwAfM1kCZkJUmLDhOM3jLaxJFQZmnRHh6c&#10;OnHuhr4zs1Njcx2d7m1vSV53SzidIXNT/uS5XX/+R6e/83UCyNrRuHXNnG4k3FpaV44Nq2wR5Q1c&#10;bm6IHLqmp6snupgfRE186/auq/cuxBJac6vZ2h5OJH14rPRxmUAVC0bFUjaBTCKGHSDd7zvkvg4g&#10;7HkOEvG+qjYzmvvGfU/8xeen5rKH33n3tXe/Q7/mjQQvaEpg3R/LfGqb5iwNJOAvA8gPAvu7v/u7&#10;z3zmM4A/IplopiK+KFpagRYVP6QFSD+U9s078BeEivsBgx10KW0CMAd/Sfug0YMjwXn8SnAtv4Wz&#10;5PwivCUPRiZ34VfEq4HjJbsBxPAXvvAFVC1/8Rd/ERQYEEjBT+RZBhBfICzELS6A0MkcJvkdZEQQ&#10;/wSJVwOtBn4OolEgR1IGCUETXw4+4XMwq3C3UgAuR/FAseh2AQi4a26Ew7hxiGoqEzcDbpACcAaE&#10;rIG2BIcBYV83urArbBlAcDwpYfJwhNizf+fiIu4/raPDxle+vPCVr0ycOosVsFWz25QtxUeH/lLE&#10;Nxgp9OVLc71iCEtDbnDndujj11kTNxj9h7wXNrtHGrxeJWbiK3D5+jBWMWRNhvVZyztZso/X7FEX&#10;ks3qQbo4ovJqG3XDCyuDqTxBhSD9AZ5/dUfpXi2XNCCNgLBa1XVhPJpNY1MotFXXuzwXhglTAPov&#10;8mMfvMqOrsXBj161I6RvjoRi9dxE7tiA+9JsaLQextdi+brLq0blgiCiLats4WUZLjl3EN2mahf8&#10;quSY6CymQW73ouFWdCd61Zuuu+2NelM6b+mkjCPTEcokyrWBo3yVIpzUMTKgEYstnrRA33cE/KcD&#10;NqQGappNE4Wvx3HBJp6QZVW5qmVzlb/5zOLTz8/io/Tmw3Pvu7PQ021WnESlXsAyyqJMeXpjaYyq&#10;tJuRUiLjDTymIOzsmcJtt79017vGlHBaOaNSaq2V2mANOZo4RgFCJOu5pbmXnPnnOyK1LS1bUnFa&#10;da3GgE+aw3AkOzs3eLYvOzOLVlz34V2M4el0RsHWeo3gLX8NBi6VDNGKcIiEoiEzOjPtQ9iFGaUL&#10;u28n0tsq3lJ5Zat8tFgNV61PRJuJGYNwBkA4bpHjYpFEpeicrT3fN1vWM3u3bH1L0txK/BJhWBVv&#10;wbBiYSMUrpJUxS2lw15jJDqzGDk1uutv73WscPOBg6m77tCu2ldDHbmM8H8diPsDBWGphAC5SoUI&#10;94GfOpMjlXwBhMXMMjFWGh2olPJxp24WilnWMzt3dV1zNZCoWq5ZZ0+Zzz2lzS8kidGvabNRPa5s&#10;0/4yg5Mrnks9K55WmAnND9szWf1UqjlPR0TZSEdrbZ2hA4cyPVvw5iTFID44yTo5jq2SjBuchEkT&#10;DotTwWLAJTGFscOkD7v0/PPPyxSJFC9pXLBDaZZTc8vjY7UTL9TPnbRds7tUmstknO3bExBcmUwF&#10;S2p7Rzpb9I4/Xz57wsrn4i5EB3m2DCZoRC3WiLRTeScEd9CmROFHBdkybOOiAD6s10qphL5pU6yp&#10;2bRC1ezCbEtb/NBV3YkUyd7mgMZdnT3XXXsTGkoCYQUFMVkDMBA5cR3cFx2KgDOAAgtGMp9zJsfn&#10;nz1hLszY5bzb1m4dvja6Z38knVZTycJi+MhjS0NnSTbZaOt5F5moUMy1E7qWXbWdmx5Od2gilaFm&#10;wxETySIG9camhn27C5GYl2kwmppD8YSvzKtIXUXoslHtrBmIHSfqBhC1Lu+vHzgIuxKlCQAVDMcN&#10;mzb5vqvayEDvl75+5O++nIhG3vKB96Tf91FtW6cdMTHFsrzFP4TVvS+2vvzwVlY0cypMKmTnn/7p&#10;n5LTgWyNgDMsdHwuQgHiA8qzF6dY9gF/rMwEDUjWK6pYFGGxyINfMcRzANgO6pQAf6GCMOvzQ2Ft&#10;8WwD/wmKlYBiHphY4dnnQzZgIlK1X/rSl2699VZY2ADCrqTZpR6C1QkQ9ld/9VeBsFCGgEs6G8UL&#10;LI/i8Er3oxiQymzcmqglcHcgV2FkQbdCIYNBQdt8gnevZNwV6CMlFDqWW+ZGcHIAtlJdksWXgyFi&#10;wQpU19GjR3HSIDD8t3/7t1832blWtA9YWCAsdweE3b1vZ3ahpHnxaCw2MKh95n8O//3nxxbmWPq3&#10;aailKFZS6YfQFxloGDpF1uCVQ1hch+LeQoc7tNsbvNEYuMU6sd94odU5F2NgZsUKz4DzK3qAVigf&#10;DuVDxkI48dXZqUeIYk2nrrnm4PY922PRhEvmpnBYabartAkq0NfnQdlVHk7Bf8LOCkOrwCO2IT1u&#10;GCnNTGsaqXTDjmuS49mvIYGwvjeBv9NUBlfWo0tafEaPLLn10FK2aTzbOD0WnsVYF/ZdWfinuC6f&#10;5l8r+Bf0oAqgUtKr94BSs00d/KqiyPzQYjB5FZlPlR0tnGlryRO5HAk5IaYc9PdCuDagdESD56I0&#10;SLokjfbuu+9mqRmM4xsC1P7pJGvVgKLB9Arpj5066ytmOC314jHtnm9n771vtEEfvHPX3IffVNy8&#10;W5uvpieLzZq5GHNWhbB9T+x8+G8aZ08Xb3vTS3e9c0xxagrCYiNf3ZrBILVqkdAuqpnhkp1fnD1q&#10;zz7XEaluadmajncReU2LIlO90s87cxZHKpas23ds79q9lV6gmAUUPX1jlGrsvsuk3zd8FjYcIXZn&#10;Zmq+91z/9MLs/v179iynNghWl0w7q5u4XQenBc6hlM6Uo08oCk1YLOZO1b8zMhszUjdu7rkjabUA&#10;ujyDZRkRP1bMNq26XooZC+0hu7jQ/fDp3Q+c3TRN1pGDlffd6l57QDei+nwpVAb+4QLEgPQDxMIK&#10;rFweXfwnRMeUfPXsMCD8/+y9BYAkx33v3zPTwzPLdHvMDNKdmBksWZKZnTiJE4de8l74n5e8FyY7&#10;TvKcxCHHsS2zZZAxBtlCi+Gk0+kY924ZhvH/qf7OlkZ7u/LtaY+kbbXmerurq6urC771/RFdVZJJ&#10;cS6VYDGXdoYHy6UC02Tc2MX78rE4+qCE28VAPlDIR/L5iD8Q9gdLxfIw6t6eYL6mTOlNVUZ3Fpe6&#10;no8/7AFYGhnhtWdsnEkXkpFopb0d645qqUhwBGxoIgT69YeMownpInIAv0NWzHcMHWzMy8zUTLLY&#10;z2jyxVs/63fHj6k5MdTI2jc8EB0ZjDaaKTEPIEOLgIaNg3WiW5rhz4dpblO52AKuxszLcfP+QITV&#10;kM83PGm79dChJ9gzFWgapFwZpX2IBF345ULWuAaIRdGyMONioRAmoFNnVxNUciaD5K2Ms+L169Z3&#10;d6MPVvNAzIOg2wAMrO1RVmWBiQ6YsfU167NoIe8bG831Z1PlQgyKAGYC/hXdehTFfZVIwNeXTfGl&#10;CKUeKlVzfAdj12haW2rS8pecGHFCsAYaG8EdQcjoxlaZDiLBcJZqDoXLBGiT7iGlMBLfoDFOlSU9&#10;MAYFsOmqIJ6JENa837i2rxlHvK1UJWKgCW7Gmqy6a/czH/nYvnt+uOGcNV1v/anoFVuK7Y20ymQh&#10;4OJCPcQAQBM2ILYGf+sqm8qChSWgA3yhWFipdbKp+cokH6Bmp0NYVZo4fwp6gg6lz0p6KcjSxMB2&#10;oE9QLAecB7yCblHLA0GKHuc8Anc20bQsSYWMyU0Z4vfgrrvuwgnAL/3SL0FkAivr+7+tB7tAASwS&#10;nYtfICwAFOCloFyyEqPAgFSQKwtf6RiAQeGJke9TABmrUUIAKykp22WXXcYlkrHi1HmR03I6q8/B&#10;jQz3CiRBvfE4kDq9gpyB6XR7+vkLL7yAKwMgLG3xrJvvgbBsfP0bbrhh+arl2bSJoRdvCOXLzne/&#10;O/Jv/7j/h/+dS+W7fP7mgJPAVaTph7B/TNrBUAltlhmBsKwZ/MMtzoFFlV2wsFeGtp1TfbSj8FzU&#10;NGWcdBtVXIAdnb+AxT20QaLhs0O9P4iG5lx62UU3XLVkzYqGRBOCylioFt3NMz4wTg2kHW7MBE00&#10;IrMZhTDvpBELYBZg/jQ+/ao4sDYeaY3agpF7aQnpcbEGDXvHbrYUJszl7uL+bx1MP5fuXNiSuNCt&#10;LM8edA/RU2JR858aj/S5efLkQ55xskk1GgLFczToPQuTFKwZDYSVW1ozMQHfjUuETDZfLo0Sld6b&#10;K9CaCKKUZlYT5gV5OzoOXZsFKhZdTELHL5A665rrmVVgPK0G6C6sMYzBR3D3nsqnvpi/80sHulsO&#10;33Fuz+3nZ7o6q8OOP1VkbY2oAGtbvLUDfKuEPEDNzmNhEw3V7Q8AYVEkSF06DmHLHoQ1wvzJtqlc&#10;INNKy6FIrpIe7XsSCDsnXFjgKRJUWQ2VK8NH4V939BEUoLkJz1lzFy4o+UwYGshX+pm34vLE0wbR&#10;GivHGoQdVyQYh7ArVnoBZk0DrQlIpoSw1WAObYNKEbUJVHKbaO3Z0sBI6vDTYw9lyovjzdd0d56H&#10;/k+lkDLRB3DzDKjLlMtRtzgnUc2MRP770Tk/eGbx0Uzi8uuc6y8sXbQh60bi/Xn/SMYY4MfoluEz&#10;DcJ6y2ZvJTB+wJTHtKKJj65qqFMPF3ocaiESAb0BPQMsfaEeIfAAZNk8UiBjERQKBsIRXBMg5MGf&#10;Jp8RjcGaeMgbMcxmluIBaD9Ws36W3uQGnDJgiYWLLw7ENGNKpYS+IKuIoBvGBss0LU8oqpLICly2&#10;y/yq5OK2VGCS0H6J6YYRl88l1CqPaPA7kXBgwAxxPjS7CdVlPLZiB8gCuyEA1ZAMhqI4Ry77RrmO&#10;YSUWiuDOydsz5439oEwIax5heLN8EK0cVG6AlSHjasvgWuP6KhTqGIHV5sGesMC4nK3i0j4J1id/&#10;vQ6DMAe8gllUYG0FmGKhZawIGPGxNTco0xcdcv0NAY6Zz0qjZRRpyhFfJR4KjITCEMe4QWCNyljN&#10;iyM5YYkl1xATNxIFA+bTGO+ofpcO5cmEg6kMRsgmIgMDueGV0Ykzwb3IsBYY1ShpRCKsGahwjo+f&#10;iA384R/+4Zk1FKot1qn61rqBF9jFCYbzURZp8Xgmn967Z2D/3nSp0trVEpyHeQc2JiY4G0uLkuFr&#10;ah7g6olMcoaqRF8TuQAwDmQJ/JJ5FoQlH5g/AWf4nGJBwIEasVqweh2/VgtWoQRU3bCbMJFASfKU&#10;+VRNxcf7hApzReYKbMaB5Tg1YtLIoI6AvDwaHEwaHv0iSfZSKwG9EesqFDfR0QF68lCZW1EMsCy5&#10;8VKASyAsVDGQgufC0oOMIZ4hmKVdICe4ZCXUToE5SYaAcsVc4EFyuSWUo3qQrgUH0hWud3xLkUDn&#10;UNRnkUeC+sYPrwx85+tQpa1thFpl+QjOSwfcTEtrk6+cOLj36JGhPKgOsyJ0sDxtAkhK9OWEz17K&#10;wtaynp4urAnVWi1E/emG6uhc/+hSd3Be5XBj+ajnDcapeP46PK7SCNkZ5wrl0mGA4rr1m1936/It&#10;5wUbGsPRxni0KZyMBhMxNx4NRCOBSDhI2EwUqRrioUQsnIhxzAEnXa7GIv5YJBCNB+JRnIr5YyF/&#10;xA2wlo4F3ZgbjBEQm19vj/oDUT+uCAIRXylUDjcn3UBk7IXC6J58jDa/timyJh6eE2vu7Gju6oi3&#10;t4WaGt1EzB8N47jIFw37IqFjd8dc5YkhZgEnHCIMKbsvjC9RPCy4yO2cMMpvQW4MsKMdFo+j7h2K&#10;x2ju8ViCSMdNjY2xKFHKYnQBTTysrPiUyAFp1Wfg4PbqLFKlnKkG8/5ggiXW/Q/4Pn7n0Sd+fLgl&#10;sPOdN2QuP7fYPa8yUIj0p5I4F4o56UomUGaxZMz8DSlp3MpBi5WC4erAgZa9z0TT/YUFJjrXKC4u&#10;ykXjkcDra5Psgi/H7h7LEyxVkbseDRT6WsL+lnhzOJDMZ1NHDhza9cILI0PDHV2dy9esau/uwlOn&#10;cWoGDjVcngFCQEI5lfQ0xtWvid0FtxtMp7KDA0OZLOZcTBEtChVfUxAz3iE8w4xjdiCNAfksLfEM&#10;5TojBZwv7hgs7RsptMQaVjc0rQmHmo1NOAUh0EnFXwz680m3FK0mjvTP/97zc3+wvaUciG1ZVbzt&#10;BnfVMl844eBJd9RjfDHpQaWTlQBAxERsovBuIFyhyvp6fU/uPD0eCahPS8F4S+iaR15JHemkbFJX&#10;00ZXj0QwRMZLhPGqgssNKMwQKWORRJTlMIdck+UnnlcQRYPS0BZ56e6P+dh9XIXzjgbcELJbsz52&#10;w24gh5lMCEgbCkcZPuBII5jnGY6mvhg6pmzWTJkK5lgnvTKbckYioZgZdILYHISIHuYC18xCnFcG&#10;DJhwCoxVEX8kxvjayhFY2pjlmwQ4TkFZJW7KOeluGhxsOtwqJrlhhlpv5yE41UgEqnEGR+rK9UcY&#10;nQlNiL4MxYhRMFOpYcpEcEdma8NyeLZTFgtqbERHVtLgcCjiUQyUMBSJoBoO9WdM3aCQcWgBbxoK&#10;kn+AwdZnfL0ajtoU24RvRFIHJEhOWv4AKhbGCQEMhJkTDdFqKsYfpGiEpw3zTQ0lSx0SXJWvigUY&#10;3wJAJ3t3MQ7T4h2m9K92hoyzFstSu8YulXHP5+Yj4eQFmxZcfdlgtbr7oQd2/vBHzr7DsarfxC02&#10;GomGf5el1It6COPvI15WzBDdTK4GQHLyHsCcp+C0HDA+QTeCCKlcwVAZ4Nf7EyArWgaJITLBr5CR&#10;4FdpkYqz5BK3APhk+K+4QbKO4il8OT6b9R6gPk/ZDFVWc1b64ndQi7R/q2Z4RxJTSDJkzkZ8Txl4&#10;R5CoYhBQALA1mgnnn38+In4UeQWyhchBvWwUD+IK/wZgYlSEKSSXeAseR6OnQgD0VI6wLPVA5orm&#10;AMz1FMiMN1ktnrRsnbBsOEPa0nSLQQUbps/vAis7W5wrr4jfeFNreyekS0+xMmSWkGZ45CsYAnC6&#10;mU+VHhmLQKox1GcARujJeGC+teFEa1J8o1wqyQSqregU+poSjfM757clW+EqEYTSxscCpTF/cdRX&#10;MLu/NBYop9xyKmA8HmQJkRREHa886hSGq9nhcmaknMmGChm3kAkU0k5hzMmNVfIp9nI+7Zg9hR/m&#10;anaokhkqpQeKYwMFFKhyQxm0UErIQ0M4Cywa9cdgQ8RpjlWbopWGcDXhliNOzq2kebq/mHUrk+4I&#10;Dlnxo6BdyuP2IVfKZYu5LAHlKvlsKZcp5DLFfM7E8FTUBbOQJ24Djuhxx2jEdFg6mBUgw6LnP1UT&#10;j1R01Dtm6rvM5vMTaiBgnAnFEJLd+7Dzsc+OffcHPV3xHf/j9t1vurjQ0hU/UvEh1I9Vsk6mmsr4&#10;sx636TlZsy7YIGXMce0xhnWtqWwb32qTe4Iz6ccDt004YHSj6yrQB12YWAZQ+YVsHvJ1x/btI6mx&#10;7sULVp6zobW7qwCzn8fvpodejVjCxBLx4KwJ32URrGCsh29lGqmf8cPxY6U4di/nEv5yWyTYHgj5&#10;M86RvuK+o8XRsWDz/PlvnbfwmobW7hJCYXx4mbAkwRJILRaqNLjho72tX7i/60uPdFVibTddF3rv&#10;2yPr1jnBmK8Pe/WMg+O8ULEQgPKbtov+k92eRffoKZrLrESUS+OSmZoIyOgVsHw1HdYoRyuonBEE&#10;GZdNmPDjL1ZeUVkrYO2Pw42gYfO8U/W7R/G5+ZKbr+CygD2IBmnZeCc1Ih7Xh29OBvPa0w13jhVr&#10;Tc2pJpWyY4jAg60lO/NSKl5LLmZh1EwULvOxSzjsdQgBjvcMCEpTeBY/ZcJwm9WR34SgxcNr2UkU&#10;KnEcZrFSMczHZHu+irA5XHQiJSdcNr5mje2VCY+FQYBRHh3fxM96Vgaep1rPuZVXXt4SD4kTpmBJ&#10;qHSSr8Exg6W3I3Aziy5/1UQ1g8P1FIxRkwiBQpFl8zasqYpOtIxqmRNlFVbAsJ5mN0X5vUDBxquj&#10;U8QyOeaUE0610SklFcOMjkH9M2AbbG0+iVFTVN16csFpu+k1r3Oym/Irz7+GYvGoZgQCxokwqhzO&#10;8vmd11w276JL4uX8vgd+3Pfjp5zBNONPJQgRX0Zh2ygJj6NYlUHQyn5IVZmkqxLlAyhBY9YXoxh4&#10;lGXlaoAbjaTJ831DPnL4ysYtIDzYTcT0Yn1gN+GBAIKkJxmUKgAXfAkgJnNu4UFy1Ar0tO5aX4y7&#10;44WKUWnV8y0urEeHKjmPIzGF5OmITSXQlyYDReVxAGsgLJfkG0GyXS3IhInFFgOv0fjBSwM0qqwy&#10;yVn0LbfDSpI/WVEV3A79DFOreLMSu8jjLPXJnxM6/ytvAKcsB9vtvcHLixJn/iUUSoKKxrr9xps7&#10;zr9obrKJbjpqZIdVXE8Y46rpe8ie8p1ovSUwWG0YN0NjmRZt3CCa8IIMushzTGM24wEK+ZhgYW9V&#10;yefy1VwRd4Is3fLVwkg5nS1XM+VKpoz6EhIvHzvogj+ZJPG7w5/8snNS+3AhP1zIsY+UcmOl/Fgx&#10;O5JPD+dSmUqOPQ2WLWdTpfRoMTVSSI3kx0ZL6d50X3/maCo3VCrgfYjq8FWCAeVmno4zJcxwwA24&#10;QUC8V65OuhO9sICOVRGJYSmdK2rHm3w5h+04Tj+K2UIphzac+SQGjphADzW0Yogyrx49p9pei6Ux&#10;a8qU9eQpazmzD8Ixh9uL86xvpu781J6927dfuOrgW27svfISFELQ0CoXimZVHvVnXacYwDNVZ9VM&#10;kKAAVL7MgT32nIHX1LWlJm2UpBkGx5NNOMBz1qT7OAllKDjaAzGw+3v79+7Z27P/AI1k0bKlC1ev&#10;iLU1Yz2Vp4dBPRmrzHFjW0/BBs1KIS3NHAKsL/mpTSnjMHb8+qQQ1tgZGSBdShUO9aZ3HUnljgyv&#10;Hhh5cyF/UdUhFkW0EihA0gK5HAiwZAw99NanDyz4xhOdT+4KtUQDN1/o3Hits3yzky04I6woc9j2&#10;OHF/Cbf9fhet8DOwBVJbltSwjIxwoUWHmt28Gc4DOAbaAL/AVQYZmrU4NqaYAPhRESZ8FCfDKBqU&#10;scLyNF6NCwxWtUauXVOABQTRrPALAe6CepCDU0+nkAAEmKuixykwbRbEBvqNT1gvlkQxL6Re5W31&#10;WNboVhnFJqFb4uCg8hHBNk+lAR774IqNdTnn+SXUVgZWHVUn450ZFVqUbz1DHTw2T7oHffChzDye&#10;C1YvOBcqFZUygRKYBYo+nKb5clUftg6Zstmz1XLQRDsA6qAnqxHPE0loLvNUaWtcnloIpINX/7X2&#10;Yt7ROHlVrAQ88bLg4+FGkcxUHIfeysGIts1LQaaUMDowrMoU5TdLR/lVNGxsDWebrMZdJ5r6l/0z&#10;P7XCvCQivdHemU70u7MAwpoJG8YUPUB4ZhoCCwEj3A26yxdtvPbaRd1dw/v2H37qOefoABooSC+Y&#10;0akuS8FaCKiPRlZgO0AebVRQEhzJxrgmAYf8qup2GW/JhgmIxkmFMeNeJRADCrYTuwkVBKMJCgRB&#10;ysgOCIiN15VXXnnLLbdcccUVsKRQsKJdpfkhCEtJRCAZ0dXLxji2MEv4m1u4Ua4P4Fa1piENB8BN&#10;oWrO81I6T2JFcJDzL+nHcJUcOAnI5k2lhqvzvBS6DbwFKJZ3FArn0dKmEIHNnya8eN0rSDv+rNjq&#10;hycVWA0GKFkrvwkcGKIjQxOsXhu//IpF8xc00ZvNuFFBLZPmJo8uM7MVfRgFFMGmaAzQ0EtMsU4p&#10;z5+aYlHlMlykwbAmkpbrZNCIYthkQY2bVGMVzaDqy4UY5IPsLqsw3FkihncibjWE9JYIOFWzggYM&#10;4m8aboohh0E3yLrQI32RlQaQ7hiJWwBylWGNkZE9Xy0V2CvFfKUIusxlq7lSsIhQ2BdiRYkUMObD&#10;GxAWtwiImVAK3GeKjpdnlpUsts3icrK9EkTBLVwOIAqFfAqWoExwy+4LMtRjo1VG5dcXIMq00Tvz&#10;BRjIWZ2yG+deeCEwLATQueY81Q58Wr7y57QEUjPz/V6rubCAqj76qPPZzziPPzi4bs6OX7j10HWX&#10;VquN8/qyTPEjLajmVVuz+AmKpBINw24DwiYzLRoUa4Cs2T1EK/Rozfv0h8G1SnPsLkLsmJ15m15i&#10;AKy3qsmmM4Slwd81kswli5egPxBuTIyhlomnADrKi7jKaISr2RhlQyPVr9mRjVPCNS5WlIimFCkQ&#10;vYhkJ9EjcCLRVDA8VqweGRh7oWdw35F+99CBDft23PLoY+mdu1Mj6Swq6CG6aQDZt3GXUBkYbf72&#10;M/O/81xrIuJ/03mV2y6odnVn+srDlUIOgBHmgUUnl8Hrbgg4h8voM2/TXKZaMiPquIxOs7CdjpWG&#10;la8x4WJQJZQRK1b5fGFEg8OEIDRqoLhewpDejMtlxi/YA2Aqg0ymym4W5d4ZKHSkWBh4el5bGQ6N&#10;0qkJ/sruISc9GG9u6KyqJJoZJ2wqnuWJ9AreLyOwAdjeVMEo5GmsVoCWOTIUiemlM8JzUK2vmsMM&#10;1ajMFL1YWuYab5CFVZ10Nz64DZg0jAWjPmDRwGFeyQBkvjIxEdijmO96OwYPJpIZayOGf4/8FTas&#10;CaDMikA2D3WMuN4CtRa9Q62xV5EuYmyESYdBmNQz7An0QsDJU4FQweye6SSahxlMkqYqP2kJSMb3&#10;4+OUfRjgpwr+sTLuw2tPU6Wpds0ILhxlGwnHotWOvzmfobqwx76AWR6Yl/d8Z1SxjsNRbKyybImT&#10;6cvuO1R95oX5Da3O0kXphBtl3s1nUBYhPSmNtQhVBZ/PJyLocjqFyRGeI2FJJVgXKynFVqsAKjMU&#10;UbbAO1CggmxxXoAP5AqeW7t2Ld43LrjgAvIBw4mmlb4BQFAieBAwKcGCUhLn1aAwhXGl2E7OQGpK&#10;hTSfZMSWhFXVWkSjgBlMPaVbdSQSkw9y/K9+9avYbFEGbKcoD7mBKbkKOCYHNsW2JTEneR2OlRX5&#10;SBcWTVkuySWCVAntIzgJbKWK5KqNTTgY1MtTVDBx0uKqeX3UiykVb405FGeOvxWexpS2b1MGSGgU&#10;JKQL29mG/1cz4HmK9d6Y5XPQpGjrcvK51Nane9JZVIWaGZYRExktbBOPu14Djr/o9DS6afRGysAS&#10;HBvNSGWsxRmd7xtaEuida3Rh+wMe00Be3hTqST2JaYgrrEi0zwmOtnV2XXR+lJB1fKEyAyDjHt8F&#10;wTrNXwMqmMHsmEoYbsmz/dduNukusQA3XmnMXOzJ88xuEKMXYMX48PRMuxguUSJzA6XGQGMi1Zp+&#10;ulA+WIo0BJrPbQwuDhajcAbGOJfUKP/wfK/50vzMuvLYHYeARjsAJGEwucHR7K5xTYTHbJ5lZE6M&#10;3PA52i1TVkMNxnbXaF7YqYi3QWkHe0S65Kwu7Mz3LDghTxpJ02YgyaO0CaE/eDT09U/03fWVHUf6&#10;Dl1z0c63XH5g/QKcvOPzzPhwMwxbFY+U+RAe3UPwYOh5luPcFiixBgrFWImVWKHAZIXdzO7m3c/E&#10;M0dLS+b3LVibzsQZ8d1EMZsLoSlGyK2JOyq0iEuO3YeSqWQ10lgKFfLZvoEDg/v3uiP5rkRb+zlL&#10;GruIWoKPT1gRiDojGDblY0nkKVoKPHmThrdUCkeMHi4d03jZiOAOejCT7R0by6azbeibGe7DTwLW&#10;g1mm/DAeRpMVdBbCBXyMYbuFyJU88WGUxhobr+8jh54vpn48svnerT/9/BM/vePxdfsPrb5vZyJT&#10;aFvc3OJvzQ7OSfkKqcgj+7bc9fXYrqPNc1eFbnlr6MobMi3t1Xwumh4Nw5uY4hjG0vMRLUjmKeCe&#10;Sbqwpojj+FXH9UDq2GapQcaI6L2BSqoYgLKSL+0paxmTIyN6Fq+HUZyx8sr0DAY/+9nq01v985b4&#10;E4mcUyBQjOcglsW4Q3RlA2CJ0EZAAfRKNYaLTdeqiMdN2kHqJwUV3v56bcRbrXgfoVYgSu+Rv94n&#10;UWq7R4slFuRQ+h548fqOAaN+LPqN7gSelGteQE1uTBmGsRxfEul1PdJ2XIfAfnhdG99EN3v0p1eq&#10;Ca9g042/i6loDf2ex246AYUxGq9e/uYfE/ncPLqKjhcTiVd08yFKpRC6Cmhre7a+xkbR+L0hgprJ&#10;ywujKzM04/6G8Z6BHwSOVLk2c3lyyxdf0K4cJjSY4x+4zlCPBMe+gHEu7a2AzKWaHMCwZf7H7999&#10;97ef+tq32pav3PSL7w+dtxGfazHqKEx0OXOH6dreHG6qFin/4ODnP//5f/7nf2aSe+tb34oCAJqd&#10;wFlMqYCA3CCv/tCK4D9xk9QyOA/MB70qq39AgNhTmWdxAIyTbwhhTVApeJFM2MiWRyjSlQLPgk3F&#10;5gpZ8kL8iYuAJ598EsgLICZbECHnLYwWfpWk3jS6QABVV/zIghplpAVk1DJRxSM9ebLxmjyFlyIN&#10;ygxkK5yKozgeh+E2ZZNVFtmSHlyr8kO+4qSNW+SZQdAc5QFAqmpMcJnnQlSDocHN+AXDrxYeCT70&#10;oQ+dLaEN6lsa7gjuuecevixeRXnx8WW3N2OMj2LZivPAfc6//vPer3x5MJftxDsBCqmMhhUfukT1&#10;AyItz1v4M4dNZ3PR8/INNVQPL/EdvMDdc2Xw6XPLD3aXnrXR7jV/2TXtkWTsx/7Q/nXnbPmFX+hc&#10;uxKRLUwEcVfDeEnwyH49vH4trlHDMpR2pqkfTURF617Oc2ycGI+vqcwZfz7uNDYebT306cNj9460&#10;zG3qeusc3+X+gfCgUffBq7m3mAYsG1Ec6BMltPFZrX5K0FpIz5LoXy1cv/WbCiPZiHV0YEdq5aA/&#10;8T1JO7z22mtBsdOp+9m0x1MDrGNco/gMrwRziqbczt2F/34w+NEP78qODq6cU7hhS//a+WlfqHGg&#10;3NJbHGgZn3tfmrdRX8Lmtoq9JJAMRigTipQwKXzmiY3f+/7S/oPVK9Y+cNOFz/nRhSkljamYO7kF&#10;9Isy0ZfmHygWwuUk6j47yzuPjj7aNHZ4hb9hQWJeckkbUJQyMXYxoglXSflp0pcHfjJLm/UVXQaD&#10;IH+wd2h034HDfaNDyxcvWjyvC9N3vDSBUAolFCuhPIDonvKOEbdiV4T6JXo0uYMRXybbM3p0/+CR&#10;9h/uvOXrL7y1d/BcFG6w9KmEMhes7H3npqc3rXrCbeoPHCpGns4079oT3LC68bqrAhde4DS2Ohn4&#10;rBQo1glNQbhSl2eYU63jaUw/MY1xgubh0Vr/1ujH4FDxjWWcu75c+c9/gYD1/dT7w3fc7iSixsrV&#10;OMb2/El5lB5Cf6NabELWnY4NRtKD4wbU1SCsJ1DjrOTtBp8gW0PqpuAdk3eX01H02jPBM+BQL1ZJ&#10;HTA2Lh6dyo5txf5Dkc45zpxFBCbAy26DiRBcl7T++CS9w1kDYY1bE7M8RpZqfs1aQWrVqaHKk09+&#10;5x/+fu8zW8+79bb1b3lzYOXyUmMy6Jjg18YbDwm9+zx7QAcY+ulPfxoIC1Z7//vfD94CXALL+JVp&#10;l5wbSzjOBoqV7aT0oowpn2fQJ5UD+RZgNASbisdlcqX/cF538Quxd9999339618H/0nESVaauaWT&#10;wIF0bni6zB7VAzWjiwmW1qlS8ggeRCZgYs5IeZcDcaIcC7sIIpMV2cIEv+Md78BzljCx6Fis7zHe&#10;YuPdVX5SCiKghLBu3TpUIMBzUo2w4JsDqo5HK4gu+YNiQd48FOfJYGKA7wc/+MFXK4SlIw8MOd/6&#10;ztiHPvjoE4/Cc64pFWPUqafVo/Xn+FaDsNOT8U0XwvYkokDYA0DYD3ygY83KItEl8fsSIMqhUdS2&#10;CvJ8dLU0SdsFDS2uVVO0yLIey1ru32rm1F4vUIg7TY1Hmw7e2TNyz1DjnOSct3X7Lg/0h/q11Kzp&#10;MRrpk4eGvWlEZaiX3KlVc8mKHVQ8dRCb0uJpzquFq6PVD4sqNmdoh48//vgshD0Zc0beQW6NG2RD&#10;JpSwYi6nnG892P8vX2z+xmd6W0KptfNKS+akuTZabCi4kZJvBNOUyTZMcsyqvIJtDZ7TgLAod5aQ&#10;GP2o7+rvPntu71Do2vnff/PCh+OpsXSgeSSEtaHxnXLsVuPDjrmQdBtGCv5t/vRTib2Zxp41Cefc&#10;UMtcX7sv5sWCYjGGCmFNzdVrolNE+cK6isbIFGJczBvN3fBAKnOw52hPIbt0Xtf8thYCGzIcRwMh&#10;Q08T1tmfYfUYwOQFx00+3H0ECm46XRp8oikyWjqcHHHiu6/41qM/969H3zhiDJj8oTzi28Jqp+dn&#10;ln/hluXfTAb3O0cCyb548sLznBsvrFx5zigKWn25+AjxopEbI5eeIrTqqxTCUuvjMnCcOSGdrtGH&#10;FSe19bmmD/218/lPm2//5rc7/+u3nPWrRx0nYUh0I4dnCKo51rQL3ZPRI14+z4ozgkasR3DKtMIM&#10;bwyHQylnaLAUDrntbcZo2CyTDE97Blon1dgSOs34bOIpSpRdYs9+6r9Gf/TthrUbndvekd+wNusv&#10;N02AsKegws8aRQKjOeEp08sYW9OhgbC40Y5H3Nzo4PbnC/sPdje3R5eucJINxgWf8T7vKTZ7oghm&#10;RTBvvpBHXo/3UwYylFOxc1KUAYFO5kVNjR5zZASiPEteY+U4VmSk/EkpQABsKEwnIE9KCBRMZJXU&#10;qDkDPuZxMJQwoFInRd8U6bzCzwIWYTHRZGVi5hHoA0B/gjgVxpZfLLR0izYucYYbuUU6AKQnmVwc&#10;6C4xxGQFncxkj20ZKWFhSWMxuryHgD5Jz43yWcsxYBT3W+gPAGF5HKWS4gH1wAFwFuTKxp88hcSy&#10;dQNGk0Y+vCgtigRnowyXxQYbzYDPNMHB8ovwDqPTkNPYFObrHtifHhzABCNGxGqPczXD04vraLkQ&#10;eAk1+5N7NCg44MuFnbFm3+g8//CiwNE51YPJSh9rmhdvrlupp0LBw77AaFf33PPOa+hqRx5qQq6g&#10;Q2C4eE9GKlnRuOa0zUQA8Vh2VkBQSmD1GNGeVJ4AmJAvGslERp9J5fZkQvFQfG3cWeDPBNCp8pQD&#10;a3YSxsDYW415A9/4pmMt0rSpy0hhTlftJd1ktaZUQp1RJ9VSSm/KRjukzVvzyp9c6bMpjrsGDNr0&#10;uCN0Pfy4cMpnnb6Bat9AqLMlvGpl64IlHW5LVzbS7SSbG5pDzY1z400d8eZj97Z4U3usuT3e0hpv&#10;aos3tscbWrgj2dKbX3Sgf14xH9nQduSSOamIL5wMt0Wi4a5IY0t0kr051tiMX/lj9nikJRJpyMfd&#10;0YZcsDm3rC2+omlOU7jF6MvgLM8N45GNHedI4RA+m+IxwsJPtidxwBRmasCPEjFDkuF4ErXAVLYA&#10;lJ/TOae7vT0WDMWD3N8QDcFZJALGY1NLKNQcdhtQzwomA8OV4YOjR/b58bTYurL9gjnBm/pGz9s+&#10;2NZX9BRkaLYVZ2HH8HXre85fPNaEg6G2JdF1G5ybr3LWrPZFkuWhrDOaN1ZIJtoyzNcUNJ1h884g&#10;p1rH3aB+QkLT0Ey/JpnRzzSiem+MTRdL9/wgfNddzsEjRn+Tc0uXOMvWotaCmjB16mmDSPZtrLZO&#10;G7tZIo6rHz+yhmNCbuHp+xoG7oU9/h98J71zmy/ZGGhtB8gU0aI1g9gZxsJKn9mgL79RCTLY1SM7&#10;mFJ273Lu/ITvri/7hsd8aza5q1bi7IzozcYZguaIU7OdNSwsvVef10xdLKC9mJlotJTRl8tlnGcf&#10;2/bx/9r73R8tWLtp1XvfE7jwvGorETdd9PKMrx9MU2jWRWy9/AMjQ5/97GdhYUF1BGhF8VTOp2AW&#10;peUpPpJNSFSmzXZm1azPJoJTf4LzQMAyaRJs5S5FtAJHoplH2C38Vd16661vfOMb5aKLZNzLgczI&#10;gMLf/e53v/nNbwKeSAaI5KQoVZG+dkYHYYvHhUOF7GS2Jk8cZgElKZJmcWZ0cVq8EX4G7r77biUj&#10;+AI2WKQhW4pHnnJQQHoF1wWbcgbgS7FBcpwX4Uq1gAlkpiZXspDTgGnQM+9IPmQCx0yAVggwuNtX&#10;MQtrVKr9hWI1tHu386//0vuf/3FwYLDdcTqNw22zAtVqWyOmZ71qjGKnsU2XhT2ciDwaiBzauGXL&#10;L/5i19qVJdxB4oKbaBSYAnjMK8/m1x7XY8F6/KoVtpqZ0KpGIskHLNa0wBFj2KS/pamv+eCnjgzf&#10;M9DYlUSRwH+F2x/sH397D6F65BaVIQebqoj6Mc4+y7KwZnQcV5iZMBrydFswHajMasl6Te6lEaJI&#10;cM0118wqEkyj5R1n0rxTDBuDlIhxSYTJR9ZJjzmHjzj4KDX6ztgY4lGDvuCpbeXyeFKfNGOs7z3i&#10;03x/Y6UIljNx5/w/2N7xxW/MObS3ePvmZ957xSEHf2pol1YzHtabZJtysjTjfrIUyD2SfmTvyAML&#10;grlzGhbEgl3GDxJzgoltiVE7Al0vfjL6NlMoEniKvIYuNriI2IqB4KEjfc/t2Nk/OLBp7ZrVyxab&#10;EjLw8u5oWED7ofKKkJj4BEZBMH04dWjn4O7DI0cj3Tet7Vq3vHVLNT3/4R3uF+4v3f1gdOeBOdFo&#10;at6i3B1Xp95/ef/Clj6HWFQ4jm2KpZONSdQT8e4BQGP6oiMWjat/vzuFYtKrlIU1lkkmLIsx4vI8&#10;VZkBlggJjz0Z/H8fdL78Nayo0rSiqBu7/Vbnl/+Xc+76SsRYw3BX0WNhjbNd6dWeto1yUwaamJMu&#10;oT3uJLO5wJ13Ve78fzgqTP70rwTf8O5Cwi2VC6hb04SMR84zZzNd01SdZ0RnnM0Zv7xUZyoNBev8&#10;00ecp54rtnQE3/8Lzi//ojO3c8RxGlV4O5Wc7Hc5e1jY8cWYGbO8FQ2/nvzHeE3B4DNZKI/tP7D3&#10;+e1j2czc7jm+9k5srww5BkWPXp6h701DxiU1kdYIbUDNXn755fCIUkiVgh1gEYgJvJMWgXxgMS8K&#10;ShrPwONOqeTumJQKZGBcJYcJKG82TspFgNxmgfkw1ULV1cZth0ZV1FnFUIAuggEF6VIqnBvcdttt&#10;yOI5kK9ZriqkLbeIcAWtcsDT8eQKpnz9619PgC4ijSlPMiSx3AjwdBKg5ov2KrCYkxRGigGYLhEe&#10;FmgL9AS8cl6/EjTzSxrY5QMHDoCV2eQIFixLVUC7QtCSm8J08SCOqRwy5DWlS3q2mHPVd7DjYWEN&#10;hGVyqhZbWvBfHd+18+ihg6MovDL9elnV7A08rsBbjE4+g0/Zr6fLwo4F3cOBYGrOvPnnn5/oaAdW&#10;SIc+5Pn8s6ssKY9aqrKefxVMNF3qGPrTAkQ7JL2IaH14PohE09Gxrani/ny0IZpcn/Qt9Kd9mClY&#10;stXroJ7+j1l0jm82E8u8alEnntVWTT35qgLUQ+r6xEopcMxrzrKwJ3HaYFWCiTWhrxhOYczxPIEX&#10;v4726vzFge65Tnt3ob0jNb+7tGh+cO48X+e8KuTYgkXH7sVFi8sLF1YWLvJ+2RdXFiyuzlt8sNz6&#10;5M7GwWF31cbKxmua/YvmOB0LfK0tvoXLfPPmH7s7cxc4c+cfu6fmtYbmLvR3NI+6oyP5nkTI3946&#10;L9wIOxx3YnEHS4NYDH6iFI44yYS/sYmojJw5dvclE06MSxEnYXS/q4nk0Xxh7yDL+mwnARcXLvDF&#10;Y+VoyEkk8rFoKZkoxVqJYeNrbSi1uDvyvY/3Hz4SiEUXbty4+k0LOy4ONKzztYSbV412LkxXCsHC&#10;SOequaO331h4y23FZasJ+dfqNM5Lt3f0J2NtxUAFmR8hUDFJBnCXMNIkcB4i6Slcxb1KWVjT8b2p&#10;3vuXighiJz/YX/j4vwW/9ZXREUJsh3CJgx5KeKQ/xbB3zjn5eMzzo+15E/Y6ghHcnzYI6xUcnRkU&#10;egksapZ+Tnjfbt+dnyt+/26351C4vcNZvtrX1ooPGIRmwMTpmf+exJ6uuvP+9xYPvAkzXwgcxSr1&#10;wQer//HRwR8/HKlG3GxhLDVYam0OrVgdCZqojjWqQnTelIvMGSr6aVybTO8NPB3o2kRo6BdjLuq5&#10;jsOtJAvr1o7IOZsXXHNVuSm67fEH9/3oe+kDPU4qZ/w2eLRtzUOH8YRdq1P+EQyV/RYydEnqJYiX&#10;x1bwGWeAjBzwK5k74MxGQJDVv/xwWTpWia1Yn8zlpQvcIEAsHwh6f+heebYS1SpFBeuZ1VJNmp41&#10;kYswk88g8uEMmXDGSlpJQG5S5AVP86d4WduYJHjljIJ4ERgW0y42VCxgbdFnRfMBKgtITQBbUKmJ&#10;rex5ZgCzKni0gj4oHgRvCm5WPDO9Rb2AeHqf+cxPbaR/tD4cXlXWr3duva19zdpCtfKCN7Vor/GO&#10;td5/kt/IaNWPQ08qXj4xcBrn/ZiNtqEDe4Y0EtnXEo/rxkgiL7MtbfaMTa/zEkog4WBR7rU685Im&#10;oLy3KbFQqbQI7Bl7MOERVkVHt9c/vb4M9Vct6lWzV8lrBXspFD7JX+A1lr0hk7xp1iALf8YfKjj4&#10;Jo2xslMzCAVDjSZokYtDikrShPecdHcxjKpiHoVDN+PTjR0HcLiHjfpC+NLkfNiHJnfE8UecQBS3&#10;qUYhZ/JdHg+O2eNJhzCtULvMFPjFwJ9MOAyNigs29HiRr3mNl0KYuAeGMpYvjGN23FVhUI6nuLLn&#10;loQxGKU0mBHPZYFngG38Knnu4rHkgmur5INuGd+tB4Z27urdCTfd0bll/aq3LW1d70TiZZxiZXri&#10;wcElq6qrN/hXzi8umOu/cF1l1dwxp5AuIiHzV/EFP6eYdLJFop0GAAxh1DWKnnNoGO5pLohfFW1T&#10;+NXTLkJG5aAU3d+LJp+zcmPpskv9izqdJd2Bq64xf+YK1YG+rCeMNCIwbzQunzbwWqt83K3UUKDn&#10;JCzSf8S593uDD94bThfDOaf0yAOVH36rOjTgpa6eHpuzl28m4wQBKwHjh5clxN7d+W/d7XvyCVyS&#10;488MvySlrU+XvvG1HMSgTIkEV042eFWxzxoI662lvDlSEIHNC1xm1OgJG8u4Mnde1yUXLjh3bS4/&#10;+tyDP+rbd9AZGkVmZJxHeuOtx9O8OAQA7OQ0AAwqbU6FG5CXVikGKHgV0E0x0ORdS2qmHGhTGg6A&#10;s/CRUKFQpyA8slJuMvkCtgqbKsqX3BeAIHkhCfEFMZmJOcklXA0gwYcilR2VJmxBWMFfebbiQGoP&#10;sK1KrACwylDAms26zeKVBaM54C0osxwOoMmAkwFuxOEXxxCubBxQGBKTEigPH4znASIdwASrlkRL&#10;i42WWy7F9HoVQ1jjutCIhcBmQ21txdfdOvfSy+Y0YKYxDl7r29ipmEEUKdzjOAX+wKq0LtrDpJti&#10;UkihWRtfX5Z59fhVWdnfegwqyFjDwB7iNQEVvA0YKcVXgw+0eTSsoGftTO10jZKdAHktCLZPt6XS&#10;JVulltOtL6TKpjT1hO6p+BCvjWdkyma1DLQ0Ilq4gwDRJ33RlBOr5HzArpAxbsrhu9u4lSygLzsF&#10;gjXOL70d55dlxgvje5I/ywCUTAGv9GFcDZWIiEhA8FI2ky/miqXU5HtxrDjZ7g6kndGsky9Ui3AE&#10;Y6nUcC6TQuKPpwJ2t5g3v1iolEs+zPzHRv257KR7NZ/xFXN+3gl1tUzayWUjOHgpl8LE8UCFAFXg&#10;bMaXzTjZnMueybiljJsfGj30/O7nHh7tPTC/qWtt9+ZF8U1O2j9W7Cv6Dvmzw84wQ33IbQokYyPl&#10;eCDRiE8mQoB4aki5Iaf3oP9wuuQWjMf+QimQL+SqhUzcLcRD+J97bbSySd7SM9s3VCBqyGMjhU0X&#10;O2/+6fgb3+msXxPduDb2pnc5b3lfYsOFvtRo3qix1OpJnAKN8PTVmy+D7zgT7sC43cBwwjm03/nh&#10;d/fv3AqpDjPrbn129EffSe3ZaVRapiuyOwWNAf7YIBPzJK0SnXTK2bXj0BOPoFXQhPI3ii3BeHPI&#10;bdy7K/DEY8bRhx2l6wm4k1fUMxDCWjbrJQcEnzaOrYm468Wdq+1mJI3E8k6c9WsiWVq9uvt1t27a&#10;sMX36LOlT3/EeeFJ6PtUKIZzP3wSmZBD+MzEpjOfhQZlFvYcZ6IhQGiAuIyf2ABnIlylCcCf2sRo&#10;itq0Xrd0C8mQpKN4hycmQB5/kkwxf/lyOuZA/KvVTJDLAs4LZWpKlq8D6TPQFJi/maElHhU0tPQt&#10;2JGromBFuyo4AgdCz3oXMcTcJUsvMKsKb0OR8eKgUjwzoBaMPy90GFBmVTguAjFs2bIFRVuu4n1W&#10;5KvyEYQV1ueJIpilvwv4EE98Vmx2YUDfo6KEe6SmLJ0Kq3ypNaXrHyQkQAV5kK8JL//t7c6737rk&#10;La9vdapHHOMd2iPXjX89CMgScb1O9saXNU6sqlVgqNZIrEKETVmBIFLXhprK/v37UQvRMSoirFik&#10;6IzGCKBWxzqpRRQb53XAikgONyTNN80VF64mtD3K3IjJaIFGWletmAB6gNWyx/N6devprHt6qx7G&#10;rQFlVa/gqU6qqdev4K16gOpQYJf0FgprKSiwy6ZjJePeelu0k/0VXjv5x2BYNZ8Z8wIHz3+mq2PM&#10;CV3qjwYdRrQgjqLCcKuEInqZsHXGUZKCKXsatPoTPhRsl3dC2WqYUQT862ncYjsZLJcm3yvl4GQ7&#10;QTyxscy4RkYRN4Irt4ArMB5kYJDna9N4pEcXwmuhJrC7VIAm7m7JHygFiElEBCbPMRNRNhziRAJC&#10;i3jE8rcY5cUQrX7EsMmR7lF/ZXtm76Njzx8KuQ2Lbly2/D1zG84LoVxTGWwuBELFaMWEGQlEhirB&#10;vsJYtRgrEvIODUmoal4Ql32+MqqciSG3mjdeQg3lG0ui/TBaDY3m0ImtsHiebOdN/AT2Me9jYpqC&#10;L4y9nUFvaNGaPmg2D8h5JiWnCNJpCNWgKjMMunl9Z1FvVRodWABUO6gVnfnauJjmu+H/fdXG4O3X&#10;pN5wc3DjOU5ze7BtTmXLxcW33F5943XpDec1BqMFfFh7irBMr3yymlXraemkORMn1iVIBnFkQpXI&#10;gZ3OXV90Hnh4eZze4s/4IjhLCz30ZOMX73L27OMTnpYyvtxDjdK4p+FQqmS1Ehgddoq58KWX5H72&#10;l5wrLnbWLwhefZnzrp/pv/HGdCTnjAxhjmEkNSbGQy1YGKO6R4yfnO3Mq7NpvqcHKzSOOm5T47x1&#10;6xZv3tKwdPmTjzy668GHnQOHGrEgRR8faVIsSVBjTx5vvGwZWZDiCHoRCOWpB+AokMomXVghVECb&#10;8J+YWimAyl0A4FVaoSSQbN06rTQjvRfSVl5XrSbAOD/1otaIfWklY9P8bWfrY2vl2AleI4Whp+s2&#10;XkHogVejwIj7KS3FtlG7LI3Kq8lBAa8G5yqFXW3cIm0KqViwkVhQWID7eAo8zQ97ipJrYUD5td4w&#10;rcgjuaUWok/Gr/1kpRJjIlMW84CJFBWNOavWOTe9fsvSlcFwbMgXGDZq76UsHxDPFrmSoaxO6uZh&#10;StOWeQoIsFgogjWzuazCZ7CBSmH08RTBBrMOYIV2tZ4lpAAt9Wixs6LhScxdovbtJmhrdaY9VYOa&#10;7N5DkIb99awhje8Oq7qAHoOUGawSghCnmqt4UzV1QVJTfg8x86eQqNXitRytPRCorc+5nog9qTU/&#10;m/nJqAHTEGo+Z7wwPp4TGu//ySHmVOdrw+2L2G1chczkOdk+jZcx0jwMhQkY5wTHvNh1yYDbhY1t&#10;utSzu+/pF/buHRtKLu644twVN85rX0rYPMNJj5dfLkJfbjdR5wKYZRKdDr3JcskoFFTdUDmI3LaE&#10;2sKkuwdN67KtBT44zfM7X0FCQmpXOmbiWbzByotB4M1W6rPW9lTd2YqhdaBBQOtVwxs1M/ngeUXz&#10;OQRKMBoJNrUYr+d2uLCf9DQKZPQBjLKKj5CW4JFModK3/lz3osucZSt9K1dFN18QW7UhjQP3I4ey&#10;KKCcadu4GoYJNsb8wpjd2OysXjf3De92b3u7c9E1ztJ1zsYLM7e9PfLmn4pd83qUzGMe5fziZrrv&#10;S70fzuw7nuYm/spfpkzEMz+2oMVMIUPvduYv6Lzo4pYLLySw+u4HHh7+4QNOT4+vgHAKFY4AYTI9&#10;Q2vWB4YbF0wJhgxJKXMuq1pglQQUhBb0Jl5Wm1xQaZN7LLAdKQXmhIblnEt4tP6AV9aEbTvwBJ7P&#10;gt16GauFp/W9sf5YowD3itO1z7WhZSkepcXSCxQLnwrJqrBh0v0VHiWxALf0KCyIVxAHed2Smq9q&#10;AyxLGtLrpVQe+3av/OOemhz0LfhVsDQqSuw4w6WoR6ExFSbgxI2bAcJigRVLaewIognnnPNCV1/b&#10;3txytFreGwjiscEEazXBZNATOsmbqXNviKeEaJGkM2mEpqMjBr8KkkpNxfottqyzl9443+CXZEos&#10;aMu9FtHKnZwyESOrzdNA4IY0VSMGJZc3yThjrnq/xs3yWArlFDKUuoIysVBYOFWI1pKsgr/Wk50K&#10;qZP6EPU6D7pXW31WJ7nWZ7M/WTWgQcRzPFRTsR5XLa/RtiJvf+JeG3pNMY14oOaKaWpXPwrKdexe&#10;u90rkfTRvDc3erFVE5BrpExseh/ebxpHy9l9I9ue79uZKsXmtl+5ceFb5rRe4JYTpYIXfsmE+IP6&#10;RdpmFG+NTNmIExHW4JChpubrhQE09LA5Ewn5QvAuuHjOB0KoHOd8kZITrZiIqZPtnvN/Y4BvDrwH&#10;eSFJT5s0TLBVOmySKGpWUi/WJY26dh7UCMyfsp8W82LnFB3UI1TCuRKMKJPKZdKMbx5ZAGftTeUW&#10;/tZPTCeryb5svibMqnlPk4i3CccGN26p/vTPh1//Vmf9Rv+6Nb473uz81M/FL7402pTwmdDfZ9o2&#10;zoL7cLRvrHKdRKOzZIWzZq27erXT0Y4hUioZzy9fnli7JrRsJe5M0ST0PoWBruoqHJ5EnHkSsz41&#10;38JY+6F6hdylWhxBVMESYNnyjisun79i9cCufTu+8U3nmaf92TTsdrFcxSWgV7ks+yzaM9EyJWq3&#10;HgkAspKSaxMXK5JSm3RhhflEu0r0rCmZR3BG572Ga0ScHIhPmtDBtGQ8VuhpqSk7wU+oT4tfLeQV&#10;fq3PTZfYKIkCMcgACwAqXwcoP0hnAKqV95KOhF5W2ggiXOvJ1/pLUq4Qf2lBdv3wcWrawCt5isgA&#10;lV/qHKA3BO44EcONAwe4KbA+GXbu3Ll79559+47s24unhv379x3YvXvHwYO9xXL24gsb589DkWBf&#10;uYhXKaKrlrK5cihIdO9TsdHqwIXG69kw6LUWvlivJgmDVmt2caW5RMgV2lVO5TiwmrLCrMK+FsUq&#10;vQCutA4U84KnAETTKYN9x0ZJYApAArvJHZsy1+26V0oLFtpapQXBVp4O8BWdzK/IYxG0wrK2a9RT&#10;uVYQeXa1w1PRSs6KZxjfMbXJz3MJ6gFQ439rKvp08vNK7t0JDPJUso13JgtDjzmYOntvzrCR3WsH&#10;mGUXUfcthwOhBGLA4Xzfnv7d24/uLrrzFiy6asOq25sa1jpjTml0uFLK8miyUAlMQAWLlL3Xq8Xq&#10;AbOrxHpYIVki2lEBUJND962MZCNbrRQwaxsH0i89MJDf3K6I2DL/4IlTY/aT3BiYaDTxCctqgmOY&#10;ktYZx+qnlr4hMWOUuANtdHDOWIyrBaodq00GRk2TWvBid1UgFgSXJr6yKKST/LpTZg8Bb/Q2PB/1&#10;qI2uXN18zfXt19/sbNjidHcF2xqdDeudW25zbr65aeXySOi0FfNlqkcOuY0YxLi4YX3krZJYbJWz&#10;TmHULYwkCiPJ4qhRZEcAOU6ye47MhArMvSexHZ6JdTat1mZiHBqi2h+LRqg2I+BtbWvesnnZZVdG&#10;GxqObH36yEP3O0cOR0sYDXgh7+Vv3vN77CFKv+d31awUtWnVKBQrGy+rBSvTLrF0UnUlE7FHVnwp&#10;NtdERvKuUjCBUSE8i2JtpxLitDBUWIrNJrD31ldLPf+qewWOtdmUoseUmzXtEtks+zMUBiBlBWTR&#10;iIWdlasvufGCo7UeGKQQLPM1sbOqAcEjFdsM9ePbtD7iaUxsa0wgD8BKHLU777yTKMTEm7333nt/&#10;9KMfEVyNA2LPfu973/vBD77+vR98454ffuu+H/3ogfsevucHD3zve9998MEf5DPPL1/qX7wY336D&#10;rr8Q8LF6QSX0pPcv6pvZGZ4URIgCABjW8J5eQGArqlMTleIpkwoo0GoLKFwwG2oDoHZ0ZDkjBpc0&#10;AE0pywpuCnpKzUD6CQP9A8BKPj1U9cBAP3q2R44C/cnILABkEUgGNXQ8rttQj24VEk+6ChZDK3ax&#10;RJAibm0yoWoLYW3v0NRlORt7fBqb1uyjT6AGjKX/uDx8nIs1JrxTsaRTs6ceopEdrycZ8hy7GVA3&#10;6V7DzZpt63czqI0TwZ5ig9k4KBf81bifGA6x5ED+4HOHHtnduz9Tji9Z9IbFC65taliI2VE12+cG&#10;c8wDpTKmPF4xxjGqLbbnOdngWA/i1iCoeUqekMwRfzTuRMLsbiQRcZPBMkviyW1FXsxZdiI17vkU&#10;6bwe+6HFCDBBMPLYteuEuYmOrMFEK2H6uEYYi3ql4qWhSRiXB3FgOjuQFTVNsz439ixmIjfz6wm0&#10;uJN7C/jEtCajG2JMeZob3PZmXMNmwYJ4ukfbGQu+qH8sES2ik2ZUss+wDZMOg0+8dZc3v9OF8F2c&#10;cnzYi9PICN6L53O0Xrxy+9HprnU5daJxYDMLYV/uu+KZ3wxQYX8wETL+tnHP4uts77z+hoUXbMkX&#10;0s/+8HuDjzziG0uHaeRezCAz63sydw85GmyH2F/RuWzY2HrXsCIvzRJknC7V7ZompZbHsSguYTsl&#10;FqQTNpoAZO1K1J63qFRPORbaqg70XLvWVBNRYlGw9ctQO6NrLOCqvNtSQpWKAvN2grMKBiaVXzHN&#10;ctQgqGohrBwRCLxOeJwKVg/Hz7D+OHlxbI0xgOJWjBgThKLA7InXhH4Wey2XC56rtWRjQwQYb07E&#10;WhKxZlh8VJ1bGzO3vm7NW9+2YckyfJHvDwTyoFhWDye7Bkz45KpxaiFm1MTm8JhTqE0L9ayqKM0A&#10;pCj0aXlQSflFdoqOFaCUHi1zjLxVeGDUbEK0ntuKo719xlUw5lsAS6aZXbt3e751Iaj3YzTGGeYn&#10;6Frdok05SE+Xp9QrCdjjejst9TIxOnojqdVa5tV+PvXEWRb2ZDe5k5t/bebz5r9akGKB2poLg+M8&#10;kAatF8DxJRTBVB4SpoKwNXloHaj1VM+duD8cC0cJOjCY7d3W89zu3gO+cPvSpdeuXnB9K/iVIEzV&#10;AcfNYnxhBPuE7iO4ESbJZudFzAHnze+L7+UFQFIyLkV2OolBJ5zP5gtj6XyFHKIpf/gIpkGT7txl&#10;UFHtEV4OAZPbyf1YU+eubkhP/+hHP/qGN7zhne985+/8zu9ABNCRmTjowv/5n//50z/9029961v/&#10;6I/+iOA7f/M3f/MzP/MzH/jAB/6//+//gzIQAmaI+Ou//ut3vetdP/dzP/eNb3xDwsxxLtbQRmjL&#10;46OUBQLWRiwGDK49wzZiXdRGJIM9YGSNV2VfJZXNVvO5Cj4tAhUiBVQBhXBN/HGGFb9mklXPooJo&#10;CP/IGstPU8SFEjaIvgIBPUzUaZ+x2IMw8cQOL24eWX6ytjNv2TLNNzXhDqtY/BlfR27FrHaKVVzz&#10;BZxVqxdcflHHsrm9e1944Qc/LG7b7uAVBSNUKd8IBXpkt+VNQSKiYLUJ0VoFA1n5CAtKJmsvSW1A&#10;KqQKcCDytf5VNA1LGmJnX52sJ3GFRIUORRBaLHtsxVi8WI9o65PVJ1B55ApXGFTqE3qKfSM5K5Cv&#10;XG2ybOMugTkO7I1aDEzzi51ZyS3i4UV4Oxho3hfExu9FF11EmIlbbrnlpptuImQu8Ro4ft1Nd9x8&#10;0223vu721918+y03v+ENt73hjjtuufW2q2+8fuNtty142zsWX3ldS6L5cKG0s+IbM6vsk7xhkQi/&#10;xOBuFFMzmUK+AOVj7aIE+AQNxcdLGUDYUW1vwhcUWJQQn2TiRYC8sgkzzKuHaI/2Hu0xVGsvibDH&#10;5hbOA1tRveD30OFDELoiYnt7jR2Z7MnkKs7q6eoRFFs6xxaAUiQLVdU7VIu0N/Ud24MEcPlVz6rv&#10;Xye54mezPyk1YDwJi0E0wjXjhRVDEghJbKKmtXvxtzSWaiD1kKzVUjiWba1NB5oU6ndPrc/IUWvz&#10;hXfRF6tGfNWxkfSzO/sf78unGtrXrFh+w9rlN7fEGsIBgnUN+tBexcVtFS+3BLQtQbAF3Kq3w3bo&#10;wLwRukvsxuLL/EnwL7P7OO6M5srRbbtbvv/I3G8/MOf+p5JHBqIOeveYeE22cwu7EUkGTc4c8CAy&#10;PF0bNe4JZ4q4FUd49bWvfe2Tn/wkIX4EQBkcoAk+85nPENBxx44djADbtm373Oc+xxk2QutJPYn0&#10;H//4x7/97W/jqpyBQrwPU5UZELA28KyxvVWK8U/Fv1PGfThdtWCGJxdn9KZVG3ac/3GpFI34m40H&#10;uapxkubSwJ0G3HeYNnAanX9NUUXG84g3w9ecNxodcPAr+h4NntJ21MRXx+eH0YfBX0ajUSYgCIfH&#10;utbNrSfxA5z1EJYXCIPEAiET3492YpAfLlr8pWSy5ZwNGy8+ryEW2f/U09se/PHw/n2lSk4LAjPr&#10;1XhUU7lWai/MJ0gnbMcmXCsiVhDQeooV4JNSrPCrvpWVb0qGK9tqb9VoNosbBGE1c1tBvOVTLXtQ&#10;T6zatjCBiK1/bj2hq7fjLWx6/tRb1OtOWJUAWwPSN7AKwQIQtkiWJ55Qnnqy+SQ225nLmhdR/fN2&#10;OA6DFQCqQjmz6CfYGF9HaF6qz4aBJhg6EdFj0UQ8HIniWtiNxgLBcCnRVAlHKqvWOjffunLj5lZf&#10;eLRaHao4BD88uZuZ5j1VVM83lcdNersaIeW3snjptorL5KReWa3CtnmtnXSXVGCtsqx1ayAUOzRY&#10;04WF8/Xqr2wSQ+UahnUYfVzRuh7tCuJ9kYjlvBhiFUO6CjxFZav3LWCBuNAtBdMy8tjF4bHrw5Nb&#10;6bO5n7QaMD6FNRhKal8bz3G85U3w09iBNBJPefgVHDzOWUxKuE6FYGUrWftVV/GgbDlDXJieoyNP&#10;9WV2R5paVqy6etniK5OxJU55pFoZLFeGKn4Ytrgv2OQLIiAkMAEQUwJlY21lPIkZyXLtwNqnSeLM&#10;n6mBRQ/+uOnOzzT+67/N+cd/7PyXfwl/45uRHTsJkAtInWxXZGvPOY9BruBX8j99EFbifvTQCBuJ&#10;8Iqao4OjtCbVAgJkEk+H4ZRo6u9///vhaN/2trcpoCPDgkgWkt1///0MFwzLELTXXnst3V+mJma+&#10;JkSFWX7XlhueyojBtcc2TDsXn7Q2+7IZmwCttENKCgULCRss53FDaKJp+IN5NKrxLIxSr/lsZx4F&#10;61W1AUueO0Xjf44zeFI2dV31F+C/actBEy8qS9xpvozpLDWLeYGgWtWcTJrrDAwwO8kC+WXUgWkU&#10;prJgZ7ACN5GRzQyO404asz/aHGnu6C1ljm59Krb30MKO+aFVa/uD6aefe/bJx58mGMyN19y4cP4i&#10;06682q6X6dejQMFZoTeBWg6saqnlSm1D1hDMec5wzPT80EMPsbLEwSq+V+nD9FK6Is2CfNTVSc+K&#10;k5hYiPJJhvxat8sMi/6sNPaXS7Bb3/zmN0EDeHLFHy3JAAR6rmZ6D9mUWO/ydIS7DAEbN27kjPC6&#10;8KggC3dZ6KDbpcvL07XppKWWLdq2T+ESJUEKz2syMEFbMnidniFjmk/lXVQhHFByqggilkU/lQZW&#10;w8sv6sIi/2rrHK95ysa5Jl4xi+ugCfVezrCkbm30Z0fye3cOpMfipXJTCG84XpBv4+LRjFU0IeOd&#10;clyrbmJxpxtgNhUKHqj6jjY0uwsWBBuTxisrFKZZLRnlV1GtgqoCpvJWo/asycBeVXOtx6+ib60v&#10;gnrTriwuP7KV4FiwJdXclGkoVosD8cGB2FA2BGr3YhkQ9BsCOAdixlUBGRmeVc1M+Fi/1luC1Fu1&#10;nKAMQrTabG8igTqj2raWgiJ7dKBFJuwvsBgNb5Yiky7/ptlGTPJ8ybA+jCpArJpmmFQ0vSWE3ey4&#10;MVPPPYGintW37OoPPH1/bv9WRJOxQCwxMhDav6vU1+McOZg8cihy/PueI87envadhxIMgNnhZ91s&#10;vy/bVhhbMTpcGB0OjtR2d2TIHR52R4aJQusfGUFyPXHvTceGRhjcgiNDznBfuZAKp4b9vYcye4LP&#10;Hq6MPHEwe7D/nID/Z/ylO/p72g7uT/fuDvQciB852HTkYKLnoL/nYLXngMuZvT3Ogd7o/sPJQwcb&#10;Uv3N+/aGH3+0vHOHW84NxsNOJR8+cii+Y19if0/j0aPxvp7wt3ZU77q7+6vfbnh8d3X/QHj7vqbd&#10;h/xjbj4ylM+l5uznKfuJ85Q4sNvt64kf2hva35Pcf8h3+GjwwCHfwcP+gZ6OPc8ntz09+oMfr0g2&#10;5c/d4nbPD1b9OQaoKmYhRnH0JKonamCBW6UzYmLBvADJygx11VVXMaICXj/0oQ+BU1Eb+D//5/8w&#10;f5EYYwysDrCXpV+Da5koYWc/9rGP8Sc6Bu95z3vgETRSaY1tnDWUA0eOOo89VA0EyxdcVu1sI2Ci&#10;Ahm9ZLML9dPTL2o17QkUjGqLt8DwO/v3Otuf8xeqweXrnBUrPEO8apAgwh6XfCZt3oLNwzzjb8Lo&#10;64klgLBPPZ7bt8vtnONs3OzrbPVWEGaUrAk7LDNolGlP2nYGQtgTelc7Y3gHZpIum1gI1Tg0ftF/&#10;qK+wr6/shpoXzw82JXY+8+wTDz+K1uyNN9+0cMlCJiGMUZj71NYnbEJ7FvNpUc9MOWli28dEoQv6&#10;QFkRqZXArXRL4Cm92npxl7RFyejkLDqBsJdccgm/whaiS5VsAoRFLIvhEcCRbIlBQA8XWLHOvARM&#10;keo+8MADaCUCK9etW0caIYD6SVfzrt5Lmq/1agYiXOvfV38qB+EhfnkWyI8otQDBm2+++WyBsHoR&#10;i1BVgXwg3oUxFNoAFkGWefpM9sUnNlMWp36knkTLcEKRpt6+yvbtg6VCFJeF2ESbxIBGImgyUuGJ&#10;negIUyxMpwth0+HQfgNhG/3z5rkNiQIufAhwAFYcdz8l1FjP9KstqYmyWRQotGq9EOjYOoK1GqiS&#10;GxAwqVrwxbKx9nRbS6GZmAZHI31HQn3pwKhJYEQPNT9ZJthBqULBrD8sy7baM9ZPllyYiTm2ugRq&#10;ZiqzXW/oT+FdNnVJrb5o7XQ6ICz0z5Tfa7rDjFmGaHDx6gzVJTyDGprwJdaTNtcZe+50y3mWp+/t&#10;8+/fFjqw00Xf5PCRzLNb3SefSjyzLfrorsjjL4SOf9/1bODpbdFtO0uHjvSkxw6WC+XUWPPhntjR&#10;gWpPv6+29zn2+MjA+El71TvoHfIfPJwDKg0NNQ6NtPSNBPb3Dxwc7Nlf2pWvrB0auL7nwE1HD16w&#10;Z1frs88Un3m6+NiuyBM7Qsfuz+4IPLHdfXKb+9Rz5W27Sk++4Dy0tem5/Z1H+lrHsu7+I7knnys/&#10;ti34zM7Ac7sq23b67n0o9OADvkNjaLOiCOupGY7EDu7P9A5Xth1o+PGzzmPb3Sd2hB/Z5uf30efd&#10;rTtiTz7vf2YHjwg89Xx46wuJJ58LP/yEQ1CFeYtGL7ikoWuOwVAmkK5RMTZd6qS2FMYcZJJ0YdlO&#10;fOtb34LKgXZhPsLYAG4V2vXd73430i2KoVkVgcx3vvMd7sKqGIc5H/nIR5gTxb/Ku7kdqL1BoFoo&#10;+XqOOI//GC9E1fMvdTrbIGNO9mvNWJ0RyGD7c4yRgZWrneXLDY1mlKbPQAg79RvnCs6Tj5X273E7&#10;up11m3xtzYKwM1ZFx5nRWQ9ha4hVs9z4L4fExs4GnWIi0dLW3DBa6H/i+d5Dh5uaEy3z5h7ZvXfr&#10;U88w0191w3X4R+Uu5ltzx2RbfT2abMfBnKjWYzc7y1qyk54JNwkkYrlJsCtmWekDKQcrG92+ffuD&#10;Dz4oCItNldgm6TDozQRh7cqG4QAteGZ6YPGKFSsYJixfZUEndx0+fBhkzKTOQEDYLUEx66/EIhvl&#10;zBPFudaDVItybFXUv7WwBb+AafArb4qWBRAWr7HH2QTPhGS8gjhmXoThEhdjvA4eCeDzQEIAWSlg&#10;KdmkBdaKwyxPXaetg57csHv34MhgJZNPSxbjVFDpMyOvU4F9N4KYyfMxk0wu7Iw1+0bn+YcXBY7O&#10;qR5MVvqMJOpFfPTiYToS2l92Dicaqt1zfbFolrAG+Tyesov5GmSs112h/HxcfXTbgAUBhVblsVXk&#10;qyVK7YrLfnfuBZJilhDPxdszBsISzqEnfLQneDTtjtXyNuoMxqORQbwQwEVDAFs8rYdKVUDsrMCo&#10;zlAY/alC2uVTfY3ZBHoX9SPeDggL8QaEhdeZSQiLjpexBPVkZSxD+I6uCSs1lcvDWQh7Yv06EHEi&#10;QaexJdA0x2noDMda50TbG8IdjW5nMtw+jb29ucltjLiEmmnsjSb3NrUUGpvbQokOX6zZn0gEEvFA&#10;PMGBPQ4kOTnJHk7GQ7GkG20JxtrDja2laHnIOTBY2R9cVO6Ye2NL29uSzVcn2ztjLcFIYyzR0ux0&#10;NYTbJtmTDS3hpsZYa2MD4XG6YsSWHS43EmA+2uBfsDw6Z0E00doQaW2PtTYkWuINLY1juaYDPc5o&#10;msiSMUICInQIhQJd8xKrLmlsmh93WxoiHY1RUydNsS5zzF3hlmS0tSHamgw1m99YqzFHXb2xuOWi&#10;+PqNwUSMzogMmJWekQef7PapPkt/pEczqaEOi4knwylUzubNm9/85je//vWvB90y2ogBoZvjAGfr&#10;1q1II9HgIhnpMeR605veJDbEcj3jI/AshD2xHjZjd81C2JmpSqnaq0ean/EDGBn8PZR8gUg8Fg2E&#10;xw73HNmzI5wZ84VjAwcPPf/C9nS5eOUN182ZP4950zirq5m/2unyJQd6Qv1UOnm6caLOckVMw8ym&#10;YFOkJ4RvZROE1YxLJvRw8UlA2B//+Mf09osvvphOCyS1Qnx1YK1WhX35FQsLzgAWI6wBeElPSCOC&#10;ICkpGQh++MMfMnYAYVEqshTsBGJVFKwt1bHfZkJ6jYB6kHAGg9EzzzwDhEVgdBYpEuhN9SKqW94U&#10;bgAZNApbjz76KK+GdgGIXFU6Vas16k6es5eqL0cclsbmUKWU2L3j0MAACvyxqpMwyn0EiTNIF14S&#10;d48vjWEynu90WdhMNLyvVD0QiZXaO4hdmcllgIp547KyBnmFO+vfUfBR5zkQWsWySk6shCkFK43A&#10;ri48h23VBjP6yoRMBMK2pVubc4TAKx0J9x4N9+XCGZm91DrUuBYhUFavaOUYyk2NVrOdmq6wqZ6r&#10;xZhWFyqtOosF07rXFkz+7GjtrBuBsCjkzMwoY8gd/CLVOHivNo04zWjiTcGmqznNbtOtgUikt3Ne&#10;fOkqZ8X66ooN7upNwZWbnCUbxzZtDK7bUD3+ffX64vJzA0s3Blq797qhR5oSfYsWdi9esqxjQalz&#10;gb9jgY/fzvn+F48XBMyZY/auuaXO7mj3guT8ZeHG+QOp4FPDzgtuU27z5W9Zu+6Gleu2LFuXWLax&#10;sHxTasXG6upzgms3lddtrB67n7POv3qjb/05zqZNzubN7uJlWF0V04XAonnOtdc411wT3HSOu3Kt&#10;f80GZ/36wKaN/oVrnYbm4Fja7e8j/lcVjZjLrhl9z89Frrgmu+Gc0MrVxdXrKmvWO6vWltasr65e&#10;V9q4KbBqXWn9OZX1m5w168trN/jWbfJv2Oyce0F43cYg0NrvEEXMyIRFv57s9kn+jCRiQ8TCMgPS&#10;bVF4/eAHPwhNQ1cVI6BFtUZdltASLWIE9vM///O/+Iu/KJqWccmyKuMln4Ww0+1bM5z+DIGwp5z2&#10;neFqNNmNTyI16YiFIwhxid1tVKdXLG95/TUNG5YP7Nn1/De/PfLsc+HR0RbX35qIR0MIdac92wgT&#10;TLrV7CXH1Qr5k7Umv3RC+qpcAdRPz9aPgZRNRSlZz7KWo9Ua1LxsHRxR/4emRYtAXp/qXSJonJIe&#10;rZJpsOC8BbKa/utpVwsOXuYd9eL1sI8cpLOrnE/2+HgSGlEtS/vW6GwxhkLHItuC7YbztpU/6dOx&#10;p5JvbRN5vToyp9O5/rr4eef7Wxr9lXKa89gcch2DPq9yZgzfyCMBgNODn15kDSYGz/7aLksswuPt&#10;6kNbSVnWagsITbKJCtXiSvlos7MI58G3gpKqlnFY6VkHYwnuGjrfeK6A1EeeIA/M45vNTZmbPuq5&#10;rZUurJprPTvLebkJs+4UZBBm6VsKIM5YOZChLeoMNhXezBjeGttiWeP4qzhCmd1mtAYC8JJRZ+F8&#10;Z/XyyJol0bVLnHVLnU3Ly+uWFKa1L14yRvSgDSgaLgm2NVSTYQcyt7urYV738Nzu4XndI97+4vHc&#10;ruFJ9472oa6uzJz5uZYFB8vRH/bl/tsfG12z8eKNi3951cIrly9uWLm8unJZccWSyvLl+aUr0uuW&#10;FCfdV60urFlTWLGyumRJed7iysrlzoJufzKSa2oYXrzIoahLl+aXLi4tX15dsaK8eFn1kktS7/1p&#10;513vcFYsKLTGUzffUP2FD8TueGN2y+rA+mWVc1Y45650zllR3bzKHJy70rdsaX7F8sKKZaVVKyqr&#10;VlSXLzN/rltbWbjEaUwyImWMDMEfqg08057xpv2N1ZHVGdFwhUnR0hSh1po1a7SKJoEmOEsNMIVp&#10;kGD4feMb32jNozU5qhB2TT7tMs3e8GqsgbMewppJVLuFsmromM6AJ6BOsG1JNiQu3jz/2st8LY0H&#10;n3i0h3hdg4MdwVAz/Qe8OG789PLf14KbCTxQPeZTGjuJWuEm8I7OKaezQEnkmyBO+eEyYRXC+F4x&#10;eqvWZMraik2ArWRuOSetXAUCyJZLgiyWzdIZNoEJDQH8Sj471cta9FkPQzmeCtGSlVCIqDJlK02J&#10;s2jTN6XA+mSUn1UBjrSuvvpqSPT/+q//wlXhy1SaeVM0VwIOIeBMHr4oDWvpUud1t3YtW8Fn6qk4&#10;h41rS/MJ8jTMgC8645VjkJ/fiNGx5o3HatE36p1OGEDpzQSi29VULEKV0zQFraChqnHKC4c2tSKr&#10;J63pRw1Y+NT701znx/jvGG/epjGPN0uLLAV5Nc+p8cu0C+SqFiXO1RKumv/YvMC2Jlat9XorPQcp&#10;0VrkrZ7yE5dhx/8VjE98H8qEAT9ecjDoAu3nIdJrSuoz+KDjL9KrMmW1HJOzVLxlRnGqSVxLXPhU&#10;m9DSn9YejSTD3r1hfzXir0bdSozIz/i6KhB4xMQe8XY3YHYWTOw6nrgHnYZAvNGpZnftePqprc9m&#10;cw0LFt68ft3PNiXnBlzssPBhhYOteMLXnAw2xYM4e8Hn4CQ7tjr4fvS5lWrI86sAmAwHSr5IHguk&#10;oFMxzrD8gYQbCKOOhHJKJeKLLVvgXH2Nc+llubVrj15zdeDaK4LNZIymhRn4g9gzoRXg96Gmzy89&#10;E52zONa/kJ6hUDwUjhM53SwmnUwA/tUMzCaGogKDnQLnU/Q+8awYaf3Jn/wJ9sRqrsY7yeCgJiZN&#10;E/RlO2sghxTwffvb307MSLuo1hRjij/O4LwqG//sS51ADdTWSSdw5xlyi3WiO4HX8pWJi2HU15xS&#10;oIQWkJt3nn925yc/9fynv7B/LLUdV+xdc65/3/vaV62qhMNZLJ1DL4a2q3+1SSfCl5mxGF2YTeU6&#10;RL0UJ/n//d//jUIqeOh1r3sdl0SGIXkXZmJjVsbtM07yLr300l/+5V9GvVWotL7falbWGTo5akP/&#10;83/+TzSHrrvuussvvxxYrAwZOKxYVsm+8pWvsAjGj/Rll12mexka7KAw4WWn+qwWwKkME5AuuQH1&#10;kBahP4p7hA9/+MOYjp0hLeQ4i2EXHhooeUFAEq61/uqv/oqBFcuD3/zN30SZeMIXsaMqbv5wOlDM&#10;lYKEEYSJxZe56xztz/3Lf4x+/ct7HnskUK4sdvyE3gAoR/FyadwUTLaBfYO+oYbq4SW+gxe4e64M&#10;Pn1u+cHu0rPcX3u0qf3aco0s+pqTP8xXHmmf4zvv/PjCuWVCcodCJeYuL9ai/UwWuSoTuzQS6y9G&#10;RCdpG5bd1J/2FvUF3ZIpZaLleHeqe3nP0vm9c/L+/I6uPTvn7B1K9Hp+kIybRgNDi3j7QiEB3F7L&#10;R+uu+rLpWGstYW5NfpoF5e6NMghtq6gKyQFItqhaL8VJlAfQyWHKRCEbo5D6ldhxtoRJk2G9hTW3&#10;cZ3OXnYKg3n8PoRbouWYpz5SV6vHHr+S577W7q2UcnxnB7Vyr38wUlLxhkCsuSs83vogKCvQN1Mu&#10;7N/z3zuf+Fi8dGDNwjXtLSv9+bpxXjIEfbsp7FCqkUShOrT70DPP7nw+5zQtWnXd8rU3t3asxg0r&#10;LshNU6iGwJQmC3SACEBg/FpNspWqhbJxmYMLInzZV8bSobu/U/3SV3IN0dy73tl8+SUYFWeLTtTr&#10;5HkmLrcSzpbTew/GP/uJ0jNPHnnru+a+8Y0+p1jxh4+LdRq3azKN1SgPUEK9J76dmBGNQuxLjHqP&#10;t1qnkw77LVb+//Iv/4JuOnYg9EpU2uihKBL87M/+LL2GcYb+q0GGPo4pBcgVypYZhIGXOJFeA6iJ&#10;H7XcfbFzVQkP4H/sCedf/64aiZV/+Xec9atc45bquKpnOq9xctJ+/0fOVz5fyOVDt97h3HyTEejg&#10;b7XsL3nRRs+GreoMp5yP/Uvu3u9F1m2pvu2nfKuY34xN2qku/NkPYcd17KR0Z4GsrxpI+4kuXYyV&#10;I9VMxcE1QTk18NW7Bv/jk4/v3vNU/+ATg8P5jo4BZPfx+GguOxWErf8g9dPhVJyc9FzZ6J9Mxprv&#10;EUMj5aT3olJJx2bqFdJVMoFaLK5godBz/9Vf/dVzzjkHJsyKTlQGS/cykdPnsZf/tV/7NcTcPAXd&#10;WanGk4yrwgTczqPhpRRiHjNPyWdJz0MFR+wYoVssstH5+nfX+yqBTcmBRhY2ioRbe14fSP1P//RP&#10;qOee6rb8ip+nVYetE8G1f/7nf+aLAIxYMOAFBh3ZCZWjiir58kEfbcybLbypAl/lVX/muT3xz3zy&#10;6Kc/cWTXjojjb3aDiUoxVjG6sJMPVdOGsE3Je0vO413zgxddlFw8HwjLIqYIJ8qcWEdDikYV81pf&#10;T3aGEPGp5lp/IB/jtjFYyIsmbKgYbh1oW7BnXueh1kKguG/Bwf0LD/dGDuOXQZ7GSVxEsdYLtmCH&#10;tgntSv1lQqANtWFSGrrJsy+kDELhki1yUgINey9peJxEHKzrWLMJwk7oRCfcRsAmxlVMyfGhUpiu&#10;HNq1v5QpLl64uLzoxRXdpFj2hJ/4Gr3RuJvztNIN+MLeKQ0h6ziNYYcuM52tnC4FGlA+P7j/3ucf&#10;+a9o7tDaRRu62lY7+cEXc6kf4qYIA5APRrfu/PZzex5wgh3LVr1z+do3J9sXlpxiGDbVRNfMs6yB&#10;DaWQiq3kTlFOXynIVeP21fxTLGSCX/tW+a6v5doS4be/zb3gIpoXUf1MGhSP/KTzl7PV0Rd2NH/6&#10;P5yd2503v8u5403QtSPEBWM9aFq1ceyHD070iLwR2ESE8HBqzSocgpPGivAgaf6lRgXvjJ4TukxM&#10;lCcXKjFuwMj87//9v5n7+MX5KxEKCA3DNHHFFVd84QtfkL2vHXKZHyE+fvd3f5deD8D913/9V3tp&#10;wlenm3uvPwthp9MdZjztGQNhXwUeCYwfMrN7RiQeiDV70Skh5gv7oMRgeCpOMV/Ol0OLliV98aGc&#10;c/TwAMLNUFPCbUo4YaLCJoNeNC7FKVA8KgUskEP7YzclOHbjXmTQTMlcYjaVSwGBS85grWV5Jsn9&#10;6Y08RcoAkHzoueMhS06eZVujHiv8qomcX9IrXCcH4FeeqLCxYqfkGhpFeJ2RmiD2nuAwigcI43x9&#10;BF37jgrQ8BPf1yaQgoQeRxl4OwqP/B37J/5Ur5kpGmzG++CxGdbrQgiXU+fCrIjDsJ9DQwvvBEJU&#10;XNUgq6WI30wJRDD22Bx2z3keWKujyZeM+A7tPfjCc/3l6pyA01iGoQ3hz5rZjBnWuuMe97o3XY8E&#10;4dARN9STbGhaszbW2hIMh2jEkXgCUb4YSn0jfSbOWCUBqQTYDQ40hDAyQitCEIkugNlpvOy0CO8u&#10;8zceckgSDrkETEqGk82VluRAIjwUDMVC5XnVdGvW11jhRqMD66kehE3cOvKKuDjI9TaroqADtVvx&#10;qVa3QdUrPYcJGgXSLhCWlcDBLqi4i/PkhqQSsQYfiy7gfUQTMIao9kBpPg+fxcSjLAU4fezOTI/k&#10;xrh8LRs3vnwrwiUi8AxWWQ3ifjYTdHO+QmTvdw9t/cITHYNOojXuD0V9UV8RBsWHY0fs3JAUT+Kf&#10;8hQ04FfDI8ZHcY8nJMpi3HUidC3PreY0dhPXANl8uTo8+EJv76OV0tG2RENjrKPsLxqTS+MhxKzM&#10;FAjTQ5WxSiCbd4fdBhPC0ZxtdgZK+57f++Vndu6rxjYv3/izKzbc3twyD82BUNX4djZLNeT4Dmsq&#10;I/sf7/STF9LIaAgea7hbYGUpW3Wf3+7ftc1EHVu/KTB/PtGaTLypiq/oMiaYwSEfrCaP9jjPPOH0&#10;HnbWn+ssX1PCQ2SZwEgmDJcJIGtiyJpgtSZYAo63mCfMzmPMgVvBnZ8vzANN1CTeSb/m5aWpYd56&#10;pnYWeNSo0Qz3vENt3bb9D//oj//6b/+WN/rjP/uzG26+ORaP5UuVu7/1LYKd9PT3L1i0+JxzzyFl&#10;ifJ5so1DR3v/12/9NjGsqfgbbrn1iiuv9CLtTlJCWFnzvZCSlZ19BzNPPWwUJjaf55/bCSImLtqJ&#10;0ICyHzUtYVzFzk678t6jnlUvrVJiK8/kQLSUFt5KX88cWwZK8/je/b5Zp1ozMl6d9SzsVLXAZMJc&#10;ZcSpzEhIbYmjXCrDMgV27t7z6ONbH39iuJQPLuwOzp9bjTd4gfkmUozKebpabhZoqinTsgGauBS5&#10;5557rrzySpah5GljEemhmqf5BbnClSJAAf9JlspJqRva4nGSPLkKLMbzCFoKMtOWFqDoVc3lgAP+&#10;RKJ61113QUq9973vvfDCC9XHhA9mpAGpisjQFnjevHkAWbFlttgz9ayTnY/93IKnqkzEYb/xG7+B&#10;OgGxu4j0DUCvfy+Jw6ZqJyCowSH/N74+/NF/3HX/g4SGXOKGYqUCIzVu9OzbmIlFfxC5ZVqKBIfj&#10;kUeD0Se7F3Tc/DoUCcwkGQwiloOcITcxl5LF27WEBlPxqeJcva3mWcJrkGYRqBTqFjA9OO7w3trz&#10;iVoqZgq5aCXeOtDa/Exjw45YIB44umpg79yDY82DBFOkz3lad6BH7uRefIjVFCEmdCs1HvWCegUD&#10;1b/OvFhNXjNT22YdJRZWenW0N1JyBtgKC4svOfoa6w0zTZtYBJ7uhYdKPZdCEyIS1DUrg3Dr/qwd&#10;Y47nK+ZBtIUwE+hA5MlPPvLoXd9dNadh8R2r5m5Z46yaUwni67sQwS2w3zyHYDsnu63O5v8yNVBF&#10;VdkJs/zYs/e7zz398UB27/q56xZ0nFuupM2kQO8wtKUZvQzqoj1UO5yGI2X/ER+qs+UI/ZAVy9ad&#10;h5/d+2AotmDJmhsWLb+2qXkVsJh7QZu43JhW/dPuwJCeiAYIW0jlI1//mvPNr5Rj8cq73xO8+EKD&#10;RT3/r0WjQlGCeTGk7NYXnE//Z2nr4/l3vC/+hrc6aPdO5U96WoWZwcTqnYwT1lnLww8/9g//8A9f&#10;+uIX8WnyK7/yy3/yJ3+KDTNp7r//wbe/7e2HDh7k+Kfe977f/u3fRtuVYYk/h4ZGP/PpT//Wb/92&#10;JpUKRSK/+7u/8wf/+/c1PE5lOA14Hys4Dz+e+uQ/h2LR0Pt/zdm42kSOYuab7ttJjUEDuEYbDT5a&#10;PEuLCQEpY45y1rBpxmrP06Ju4UC3TKBshHonyIJIfM99/llFgul+qUnTv2ohLE3J88Hp0SkmWJeJ&#10;UWzOlAv5w0f6enowXU7M7UrOne+P4hC+GihNIqgSDzetila7l4WW6CKcOX/0ox8l0AhKrgijac3o&#10;DKDDbq2nSUkyUZuSh7LJcYFoMykM2U3OSpSS7kch1aP4FWvL5hFmcR6BghERUPARTYwTbDxJoG5p&#10;dRyn9XbHJhb+UE+2sFjdXtuELv0KH3eyb7efW59eqwjGr7//+7//8z//c07+/u//PkIxSE1q0g58&#10;GrwmLRtqkz5f+Eiv828f3fPRj+zrOTon6C4olrKOM+7vSQhtHCpNV5HgYCz0RCi+deHSubfdjiIB&#10;CzU4mII/AJbSF5FaiwCiGolaphpqHYQliqBZA5HG6LLCMXs6sprmPR+v0pdlBjZmVUWnHKskWvpb&#10;Gp9MxraH/TF//+qhfQsOjTT010wr4ZepQw/OenZbL0LY+rqqnznUlrQhN6gnZW05LZUraYYMzigi&#10;ZHM9hGVpR4wfFAkIwoDKQwVPXxnIrypBy1gtBILIe6cQTGvc0GbxK3QRUdYKmId6st5h5/BXtz31&#10;zW/PTRYDy1PtWza0X36Bb/G8Mqs21yxGEDRHpnCadrIb8Gz+459ucgiLFrehQQ3/6k0H3uIRCbyf&#10;rxv39Wdig70t/qIbTfQM5nbsOrQ/77asWHPhirVXRsKLUEdjXVItQctxo2cdddzbdCFsuVrIVf3b&#10;dzuf/0Rx66O59/5s8xve7HGnft7rTNqoSdPNjb8uYD22ll/72tf++I//uKfn8JKlS//gf//B62+7&#10;DV0i5ruHHnwIBTPmI8gX5I1MhaicIaMEpXLy7/7u777+ja9HwhGkXu94xzuw3Ojs6jIAdirnCeVw&#10;tuQ89Njoxz7ihKP+n/9f/k2rY34Cj+GteZobQ40IF02jjEiaWzUQ6bzFoFa9QcBXjxIXO2GmY/Ll&#10;LkHbWQg7zW8yjeRnvSLBVO9qWp8FFUbMY0Jm808h6HfisUhrM1LXcENDIBiljUHRhoKGr5LZtZge&#10;/amD49/EeOlGqfHRQ6DxHn/8cQWYBfog6BQbqomZV1BiikxnUOcR7JAsWBjRdip1FX5tx9Dt/EkH&#10;Iwf1KCZ4kqFKj04SQnB8tUKOcl6lOv43evmU9k1VHsGO+o9ydkFYW3KKbdfivGNnZyfcOTZ51CRq&#10;vmxaVwgaaqk9aVPECgvL52gc5VB3sL90cG8uncPlVGMF8V7NQ+P4fYA8E50Fu/fphTZAkaCvubV5&#10;7dpoa7OZnI040o/sX42HL2K6grfpSRqaVfK6j6uQFt6oTctkh933Wh0sqo1cr3bIRdBx2BfBL2zk&#10;aDg44AZC/nxXMdOaSwXGhPxq/prVTk1fnATia7ZQM7atWsXT4kGbLlmwa0G5bcxc1RSiJR+WhXws&#10;jEKYDolCjmx2dOfwoYd3DD29c2zbzsFnXxjZtnfwuZ6hbQeOY99PmsFtB3qf2Tf6XP/Y80fy2w45&#10;2/oz2w6FB3sXJiuR8q6hgaOpUinR0uEmjRO/oq9S8lVCsyzsNKahk5HU+AahyQ8P7+47+pS/NNzZ&#10;0NEYnwORrsbktVHjA898KIz2I4PP7lj0/XvO++pXltzzg+STzxQODB8JduQ2n//eZasuDYfmlR1I&#10;OEO9Gmm8YWGnx/Z5Gqp0Am+B5CNYmLvjBZRcq8EQbqcD8+cJTEMQw98DmgK4HCj7Av0D/q1PBPqP&#10;+i+4yF2xEm2HrOMD87FOOmN2s2jDRwdRXaCP3VAw1tW+YM3qTW9+wzve+pZ3X3rxVUw4AT8KSYmu&#10;joXnb7745htve9Mb3nHNVTduPveiRBJXD1Sjm4i2rlqx/vprb3nn23/69te/+ZKLr+rummeWg8ZT&#10;wxRv6kuziug54n/0AR7tP+9Sf1c7zvuMXsK0GpP4Iw0vGsntnxqImKk1zostUhp+69fe+nOCUgHj&#10;5ATuoB4WzyoSTOszvUziVy2EFT6oTdZGv6q2oywD/0rkeBxbFvEsmS6Wc9ho4pbeyEk1ZdoJ9QRq&#10;We2eG9Xi2QCRDz30EH7ymVNREgADsSlaPXBWKTlgbYrSqnqUmr5maEHbCR1GhRSRJhyguKDM3GwY&#10;bylSF2eIdEKAWZ6IGgPageqo4nFP4O2OvcWuUMl2HN+8GAj0ldTkjBTvhDORCpSFU+h4wGoTuIHv&#10;yJtSk4oZY4HXVA9CTQ1gigyxuSkWDrYd2D96YH8q4Gsom+hc0tu2/5q5zY/P0WlC2EM+92iyqWH1&#10;6khzo0GKRk0vgPaJmhDZi2216yXbljQij//CX5iNVzIsK+3KMxbxAl57BfXWgWrdZkCvlomkS4DZ&#10;8NFQaMD4OyrOLWfb8plgSg5g6W/mQZ46AZOzouzq0cLT9U26/oyOx59V68XjfdkUuF5rVusxvQJp&#10;BGGlC0t3Q6nAhGDIuX2PHNz1rQcyzzwd2L+jvPu54u7tmcMH8gd2TrbvyB/YVXeeY7M7e7dW9u8u&#10;H3yhsP+5woHt1YG9Cf+B9uaj8fhwLjUwnMHwKBgLJgORhBsxyojuzLn+PeE2/Nq+cXIIa7RJpT9g&#10;eorRKWUtCY7acaTlC19Y/7m7tnz/oaandie2P982XEgu3LDkgi0XE62Pj4skD6G3UU7ztGyma3o9&#10;XQjracn7CWz7+I99Rw76N232rVxLv8PMyxhpnTk7S8QyoRdMk68WicFXyjU0xVesWrJk+cK58zsD&#10;QXPSrMz91VDE397ZvGBR96Il8xYs7sYDWKWKtWeWsSEadzu7Wxctm8/VuQs6G5pixuaMDCs4U6e2&#10;J3tfB/+F4YMHA4/cj06yu+Vi35xOAyQ1Xh3/pgHcKrlqGGGQZ0MfCUtozM6kyMcl5mioKGYBJlZm&#10;bdTzHnnkEZLt2bOHMYepFq8L+/btw9Iavwqo8EkWaidrO4hxMAthj/8bvXzKVy+ENYrz4/OfWd2a&#10;eZjfkOOC9dK5DCQTCkdorrkB1+8GsfaiNUtAb2fZE0Bg6hLayIq+gdqAoA9enYkYJCShQACysOEW&#10;UaccY1nFSc5IqKHyKE9LR1nYpJnbwm6eZaPP8wj6D/fydAA0v0htNm3apO5ULxl5hS1Jy1NVVD0u&#10;sfVQXyGv8Fmn8naRl1pjCFFhnMenoTIZmzjma6JOwKWXr0xc6QCyAJWRkJNM+oZHCnv3DfYPZYwg&#10;0sjWPVqnxljSPCvThbCjbuBg1d/b2AwLG29vZYINuEF/OGQsy8abYj1mnfA5XoomzexsaFeju2rw&#10;K1x9TaXVzA2m+sezYgIpBauhKMHBjoTCsLARtzCnmGrN5MPZGrEqXVhP1dagBW85YIGp1gb6oBbX&#10;1vc7y4XUj/vqBVbmYC/ZPstVmr0gLFGXgbCFcjGYDg49crDn/odbUweXxIfaAr0t7mDc7WnyHzl2&#10;b/QfGd+PNgWO2L3Lf6DROdroP9gY2pcI9jTEepuaD/kadzjOaMgtFfKF1MCoL1uJN7Q6LUmj4Tc5&#10;KX8qm/Br/FlTsbByWW36mnH7xmAPBxdw7ntww6fvXPTjnY0mtl44liomM6ML5y5ec9F5TjIRURxh&#10;fhm8adEIyab7gacNYU0fDPT1O08/4ezfU+5e6O+ezwrXNzgWGEufQftoKjCaCmZzbr6ENVwwnQ2P&#10;ZQIp9qybygZGx/BoGRxLucNjAV5naCTAVY7TGe7CTyCuycKDw0HSI5saGXM5ySXSDI24+UIgVwyO&#10;TPG+5WK4t9/Z9jwQ3wmFnS0X5efNwQAAWesJNnvNjJoccQSG8cPnP/95fEQyzs+ZM4chkdn5U5/6&#10;FF6AOI+ch1CUuE34f//v/2Hp+/DDD3/84x+/88478SAOYYTYkz8/+9nPMlMg/NR4aEc/PWUWwp7g&#10;dzrmtletLqyx/WSgkiGHN0kaJgiOsxgYyY4O5UaQKCV8Li4Lqv4QVqDYe7HYspjSzvo6mNYmxGOn&#10;ZwLr0SU+8YlP3HHHHe985zvlLQv0Q5cgpdhTlnf0HPCr3AVYzMp8DNgVzLVUky2bYC7nJfJWjHvo&#10;Q35JI8hFiNQPfehDLBb55ekqlRV5TOu9pkosv0sAC4E5SdhtvZ1dEHZCsSHLpaHBG2k1whCGshde&#10;bzFHuP322/Wy9e87oZZyFQyAcK9uVlBYtD/xTPHf/73nU5/Yl8nhdAwv5YieY7Xp0FA7JeyKp2XO&#10;dSgWfsSNbFu8Yvnb3966clkJ1gNRVwCrsJqdgZYWaif2eEIhTYvFotmQ+ggETIwAybwYelGQ5T/O&#10;qx8ZMtU0b18BH/TVeEt/K7qwiR3RYDI4vGHs0OKjfZEeUxueFRfNjAMjOIUaQX1wvFWo3apURt12&#10;fLPF45KVEmiFplbEjdKOkAqsOpocYnCSq5yn2TNz4MoHXdj58+fTHcLD4b2femz7Fz67NLJ32bxh&#10;xzlQ8ed4k0nbs1cqLX11vdZ+GSDKRSqJ0YIXg++JOkFcsh9yCg1OqGMs3z6c7aw2r0puvChx8Zbg&#10;qm7H6BTMbqetBqYy53JKOEXzDCQQu2HziKcJenDA9+W7z//zv+x87OAKJ4QZVcFJRxsilXf+TPAP&#10;fnesa05Sr4FrClwcEz6E4+mpERhLwmmac9HP/NXn9hY+/Unn618enrcovXZtuSm8cCx3Zq2NwqEg&#10;oUVMT8fzgRcV0HA0lH1cmIlsRyLBSDRMSqNIQe92XXOS6g/iIdsI3KlSOyvJU5j5k9ymmH9bGnN9&#10;IyMHDudeeHrOpnNDv/Qbo5tWNjnFgPEPMZ1NjJIdbSSA+tu//ds//dM/RZ7JqIIRC7q5ZIlNy8/9&#10;3M/h+xwjUdx+4UES12CMPNdffz23g26ZyklGYhLgix1ja4K6f/GLX2QG1wvajSf+4F7frDnXdD7U&#10;lGlPdM0yIw8/qZlIQktnwgzUMynRNM74xYTI4jtXLqQK2Uw5n/MXc4EXXbuLV7NQxtJUx3nAjKcZ&#10;mo0D6bbSuNU3rNyfvkG7V542sBDJYI/4NSOCtykH3VgvCLa4ULO7pnM2jut1D/hT44I4RYokzR6b&#10;/jhf6mWSAZcpsIlums8rYJLe8aR+21OQud5Cdu52qUC8WewMoPcee+wxYnkjMFJ9voxtXBC9FY/x&#10;ccqZUHjo3C2xq65fNHchlE4Ovzk17+i19xnXK5jO69EA+L4h3Fd51k1qVyLnlY2+nQ7qG7bXG2qb&#10;ofrHZxHT9sCv4w3YzErGZd04izCuSTuBRvVUZ81Mls1mclnTDBQ0S5OZVclQI6z/1Z82jaVppflw&#10;bE+0b6SuQZOTUI+343E8VM+1NwYQEgNXCI0UKIfjBSc2kA3tT4X2BoIjk+6uO+IGh9kDbi2BPzjC&#10;Xg3nyqFMNZJxwmMl/3DRP+oguYHDS2QcdyTpZrtD5dBA366HHt720OOjPcaJ3ux2JtbAuOsPTQ/G&#10;vZbhV6uRyNOJxp1JE1bPdXL8WV24OL1mLQ690DNQRwJROZIpv8S5xkl6SYTngUp3d3jTlvA5Wzob&#10;m+YPD8zpPRQaGg2eUXtPnzMAt2rI18hwKtg35O8d9I2MhfqHYFvdgeHAgZ7i8FiIBAcOlzhJ4v5h&#10;92i/MzQaGiLZcGAkFezprfQP+XivkTH/kb7qoaOk9PcN+kfS7lQve/Rgsrenw+dvXbk6vuWC4MKF&#10;+HD0li3T3DTycJNdS/OJsXsmCq5mz/7+fq4yoBGXAVUBJJkEHscWjSBEWLZAZPzZn/0ZVKvwK954&#10;3ve+93EGD+L4/yGBNJ1Mm/HGK5Xu7KJ1plmjpzr5q5aFfZmKRFWUBRZNVlqn4vl1ILRXv2aaLhoT&#10;ZKyXSrAaQ9zwmc98BtLuPe95DyyRXAJRANr90NAQky5FYiaWJp9cE8DIWrZJ1Ka8a9mIJoImliCk&#10;j/FSPJ3CQ8dySZ5Zn3766b/+679Gk4GV5dve9jbB3BNgYaeqB6kugF95HXkhtSxsPVKxt5/hvdeW&#10;Uwf1pdUxnwz/Ejjr5q1x9fALv/ALSKs1AlpxtlKqqo0PHc9fFUoluMPwVaP7dznfvvupv/tHZ/uO&#10;0YqzwO924wjAwUg+7JYyKdeJTYuF7UnEHwuGd6xctfKd72hatjiTyxNFoBqKV4ppAUcKJoxoh2kL&#10;DQVqtfHthEEFAfXu3MX3rSdBbf1kS9m4k8QjQcMTicQLkVBjeHj9mAlt4B60yNPLATeZBpqXTTSH&#10;Wn3a5ZmqiPT1T7Q91yJsC5dVsbRwOYVVhiB3RepSF+YYggRdArGwvlLOdzR2+DPPPf+l/1jZtrV7&#10;zraSux/tkLAiUByzTWUAXfUljMJ5phgifo7fLeLSnjdDMREbaNNSwo6vPZ2bfzC9vNJ8WeeyKyO/&#10;3q7FpJ5wbHM61SP9a+x5lWrWT7CranX37u9sfeo//bl9G+atX9R5LuuZcjWFipDR5a4kAhGMkHqH&#10;R3bcv+v5xx/f8sBjV+7vufnw4cjqtal3vCtz3VUdaKDOyDZdFrbiFlDALeR9qZHK0EAxNVop5DEk&#10;c8vBGgyakVKdvZkESoSWKASCpYamQGt7pKGJERTmqRiaZhg3jdsaCTnQYMhIAntKmCHOM2t/5CMf&#10;eeqpp/7oj/4IPcBf//VfRwTHsCOn7MzUjJxE0GVGoLPjteZXfuVXOMMUjF8/LCiY7iet5NnoXDPV&#10;9l69urBT19CLFNG4IqNtxJav0ux4AnhLOEbQgbkfQID0GZei6MKysCPslnQVrBcPWExS2gDx4jJl&#10;7CVuiaw05Qth2I0zwigkpsOwWJQVlzABlwDBPIjpnNC1lOHGG2+k78lKySLs429GE/CE/ZPcZF7D&#10;Q0VJyh2YZS4tkJ3AvR3/o09jymMhrDUYQj8EypyAEeAkrXl4a30pe5fXBvjTs5wznmeIuxPEbJ0o&#10;EHsOlYcG0mOjIb+vFSfk3iKd2sNfxvTMuUYCgcP+wGBra9vGDTjZgPPHUKwKLx+oNQ/bkjVM86eW&#10;HGpm6guc4UCrEaUR6qL8Vo/CtkDJBIgNQEjdSDoS7Y3gkQDj73RbdrQpnQ9lPAqYNmYWhF47MaZd&#10;LnbJ43rYYklVMOFXe8Y+WjVpt/o2INUCZa7Fp8Crfml+dARWGjLnKgYqbsodfProwHPPdEVSyWjK&#10;qRQITeQrxBzcfx6z+8rRSc+Xi3G3GvKjvuePOr6GgC/kj7iVQKlMfArO+XCR1p1ONx9Ox/1tC+es&#10;Xe3fED22o53AeHIaG//Z/Wj0Rj2PBCOje/t6n3IKwx0NHc2J7ko1Y+woq0G/L+IPusXy6J6e55/e&#10;8UQpWt6w5Y4lq6/PlXFT49x6R+iNb47P7y4F6JEzsU1bF9YY19ONiZnsSza4bW3Brm63e76/tdPt&#10;7Jrd3bndvs5ut6Mr1NLmJhqMN1gTwsgbaqb1uazCgx2dNIPDJaHzygiPJTTarkePHmX2BJ7ip0+q&#10;gFIPYLTZtWsX9BCmXXit+a3f+i3FxWXYVEyZqQqzZ58zG9pgWl9qqsQz0z9npCinLJN6LMUcqfnb&#10;MkMS3FtB5FTQbarzVpqp9ZymZxJrolWjF+bjfUU+8QuYoLewsEOHD7iJEwM2Og/EqghOwQ6gKhsp&#10;Ab5sXAW5kpL+Qx+D0OWSFBm5hQNusfSPoJUVakz3vaZKL2AkMKFfgSRhIG32y74KpnBejdAGP/VT&#10;P8WChLUBsbz5XlpOCJPZF1dtG/+Tnp2sCY/OnIpgPegsXem86e1zL7ykJZkoFcpp494bbVEyCU7P&#10;2eQxXcasdmgs+YJZAlmpul320CrUcmhFUsK29n8CtcK1ulHtR+e5BVyIfa5iwnGA34vBwSEOvHVL&#10;FXumsZTnC2NslNYp9xp6Stb75Vg5q3NpEyy2m7pefYNR67K/umRvtxWuNKpwQVvb7LPGlMx4lHd9&#10;kaiv3SkvDBSWhArL3eLiSfdAcfGke7i4yCkuDZRXOtklTqrLyTdVisFCsVxFOzYQdwqthZG2THlO&#10;Yt7y9k2Lw5uaZ/HrKRvPJ33QOJShSbgsd7wmZDxj+AkEWw34KvjtDZWckZ1Hn9t6cMfBTKl93vq1&#10;m9dtvqR1xXpn0bLCilXOvLlOKDpy+t6CgZTWbnR2g+FiKF5ADSYULSbjldmdGgjGCpFEKZoohyLM&#10;Pl4kFbNPG89oCrabRg/+xOHMBRdcQLPBcgu24txzz0X/lVUxxJCGIHsL/NSDDz7IxAd4RXNAgxVX&#10;5dRydjvZNTDtT36yC3Sy87fED03Ncjma/yZAWzvLvoQO+kl/kIlAqkCk/L/yIAFlYYJ6DgwsK1ZJ&#10;ByQDmCIGBZvyCyRg7hdDxl0GEGSzwhMAVsATJCsCC7qZfGGShmILR1oUwrHl0iyE/UnvcbzXBRpk&#10;ZCOMrqfXA5GT/U1PZf56u82bN1911VUcYLKKXqwdBz3a1UB5y6DLVYM3vHKEH5lSBc/3bunSK5xr&#10;rutctYqAO/2lUjpIhFqc4U9fyc5Q6ujoGdCG234DVkGhmbRZ52ipU8ORHmDVKkiLIrve0KJLv5IG&#10;WOVmUqql0bpYI2llRatj6+3to+FxkkcYAV6xODw0fLjnsEnwYppelmH93Dxo2id4l/wFWIWw1VzV&#10;VOobjDqmatL2SntsEa1dVun2eghrz4RwV2kYmmoxX8mOhZyxNie1oDq6qDI2d/J9tLsy2V4cneOM&#10;dDujC5yhedXhOZV0lz/XGq22R5yk3+nIZNqOjLVUW1cvueraOdee66wwa1S7YHu19oVT2e+m/yzP&#10;AY2cuuDiDPcfRiedduD6/BEH/YHA2L7+Z57a/cRQObx0420bNvxcNL4qkzMBSmNhZCfGesspTdM4&#10;aPqlnOoOg7hN10AQV2SF6Kui5pmrOhl0kWZ3UwMONsSYtqETBGVTrJSLaONPj4B9adXbTipGhglX&#10;es+QqbhQfMtb3kIsMcYrO7B447l5IG62NH4CcDXyWyHkBHw8c61jNqcXa+A1B2F5dXkesJBLzKgU&#10;T23IH2lhnwBVqVZLNxCza1GdHieNBWAE8BQ2S/wWf6rdC/uKQxLpBXpgU2KxX6TnT9ADzCsu6IhC&#10;JLK2fta3078OLEtKwcSBaX6dkU0ZkhV5Ws0/ccyvyo365JWRUL/uda+7+uqrsej693//dxbillDX&#10;W2ulZGqmFrvYMNOGrDUSdrSls/Fw/sKLGq68pqWrY6TqHKiW0wyHJzzkYf5vPAkYvQBWTfxrqFNx&#10;9nbZA6Llz3qak/KI3SeNlklsupEWpeaHWECejMGg/Onxr2PjcgCDkmtMv8/hoVxNjaV0I+lZhvX3&#10;1XYaLSfVhi28pjFb5tUCPjtJ1LdP25aUTMDXrjyPhbk2PVQbTFYJQXI5f2CseHgk2DPWdGik+eBI&#10;w7T2Q8PRA4PRg0ONR1IdQ9kFmdT8wsg8X3Glk5+bTbUMVzurc9c2brk4cv4mZ3FiNGp8dMxup7UG&#10;apFtTCxhz72xcYsBwijAv4aLldEXDj25df8zGV9wwdIrzjn3vfH4JU41nk45qaFKMWMUehj9PYch&#10;p2eTsgx6R378mfhifl/C7zT4ncYZGbRfBZngWttvvH5EfU6E0AkoEBlfzNPfREloxGboA4zqzHe/&#10;+124VQ4Y3xjxGHAYqeqjpmsaZWBk8OeWjo4OZgRGV5FEVj9h+iWavWN6NfCag7BM0rQzwCISAVRV&#10;+AWO4MpKbKJFnJbymV51jrddWjA5ozTDGk5wmelW6EHwTmSqWCi6DZM6Ezz9QdZdUi2lqJwXI2vY&#10;rH7DZ8F74d0D5Mqx9V0g/klotQaVvOhcekeQpVQLeK4w9HRf6mXSq97Ik6fwODq52LV6RDKDjzvt&#10;WdWAqc+HWvO73/1u5E3f+c53Pve5z8mzmIyiNCCqBorGsSy9DNYTmkDHptP5K6Uli50rro1vOr8Y&#10;cI+UygPEJWXZNN0XZAVhCNRSjUCl5qXPKqbTolLpDwhxWqpVyFUgUsoG+nZqdbQ06bTQ8DhDnrwd&#10;NoIYKGCmwNbZ2cXr08hpeaz+GhsaW1paSCATB1ojrYKCZXPZVNooyUjphabLL/kzMVgFA5VZrdeq&#10;MUhJV6yt3siqENT/WV/bx9aeDw/oQadpWducy9YnLtrobNxUWXNOccUG//rzJt/XneefbA9t2Oxb&#10;d25lzbmV1Rf6l16SCq/rG1rojKxMDc8/ku7Idy5vv+qy5GXnOp0uVjcT2KATHkym2xhm09saMIxr&#10;zaOicUZjaH3iAuAIPBHPFUee2vX4vU8/OpiPrNt02+bNb26ML0dB2iRDs5nelEOLxiifnNYIazQi&#10;b6wgBgrx0cs+7CGNSSQWhLO7MaM0tUFU4CprVEm5Tmhao29a4kBmKoxOGOxigb1hwwaYV64y4eLq&#10;1fIymkClLQB+3bp1K8eXXHIJ1iZWD2G2J56yGnjNmXPREGX8xMYkapVKLV9lHbVarUGxWce5ybcA&#10;Uz5sE2gASIqsn1ZODA8meKZ8ec4imfQEBBTwZAmfh88O+g930ZHoTjUQUCwK7wqCUGwpIJJGZC35&#10;KCvOS1YrFk1IBTE3GwACbyD4hBLNphIe5xu9fDKy4tGUypLKlAosO4EhU4PWyVPWuF/5g+pLa6k+&#10;xiktwVn88NZoSvGV8YCNO0CtPbQE1y8OVRGzcwdScZx7wwWV8JlKBMlKHMXXWCOx4Yo9hyv9R8Pl&#10;KmEYXdJPKzrXaNDt8btHGhpjy5b6EjF4WDBbmZg5JYNlrdReOi3SFrDQ0CJCvku9sopUDrTi4i1Y&#10;hrHGg2bAxbc2DBc6ujqWzFuyuGFx03Aj5lyxZDS6Oh5blYx0mGrR4hAsK4+tnl6NAamCyCqJ9AE4&#10;tpSqRd4qpJIpZb3ygCYPi1xF/0u/XDotfA46i8y5zFcI+mJtTc2L5nZvWZlYvSi+akVy9erm9asb&#10;1q6aZF+3smHdqmP35IaVDWuXR9esali1KTp3zdCQr2cfegntqXC40rW8+cKLk5dtcRZGChi2VcoR&#10;DPimGSXolbfV2Rzqa8AznTRE6vDwvt6jT/lKI12NXY2Jbnrbtn1PPrv/hXyoZdmaWzdtemtDbLmv&#10;YMKjomswOFQ4uIfIwcElK0vL1+B6YsYGq2mbc8n5l5wUK7IkSyODZtFveBGzvWaPPdstTF/r+pl8&#10;F06flBO7JPYUtEpUAlwQoNiKnwEW5NhyyX/Rm970Jstea3hnDv27v/s7yFrGHKwjpFpmh00NUFP1&#10;yllzrpkar15zTrWYnoF0+HgDeTDPSWovUbhk8VbIfmJspXqCJmA56eSA6B3gVOgrXIpK5i51Ak3G&#10;QA2BWmZ3WMzFixcz+wKJVB4t7FQYDsiNM/IiJE1zgC99TNnyK9qVPKW6AIoFQCMOxo8dXuskKJHe&#10;wrTa0FS9UTpDQhvgFTD6+eefT2fmwGI+gVcLO6b13FOc2JbTVrgtgK2BeiD+ve99j5GO5vSGN7zh&#10;937v99D611Vqg1/zFdxQvshn5UNDw0Y8t6hmsnTy/oqbKQfKT78Q/dePjN316XxvH2MyUbUaputU&#10;61E39NS8+V23vi4yr5sIj2WfW/KHS4WUBlM1Hj6QXVTUfwgRn6QUoy9SlgRymsGXlSQBCAsc5EBN&#10;2jS2qNse60gcbkh/YzRz/1i8NRa8JpralDvs7PXUY1BgMDiYX+84i3IBmWt9yCPUXNVZpMNjVWhU&#10;80LPbFLpsSrjUlaR1g0nFcLRxrrjJH/SI5Ba3HLLLSwqAM6Y72BVh7+HUNDJpwtA2mAAncgpWtYU&#10;XI7Pb3zclipukARHnG13Prf9K99aHI20bHTat6yJXH2us6xhjO9XccJw7egQxWv513ecs24Jd4p7&#10;3ww+rlTOuz48nTn79v1o69Mf92f3rp+7fl7Hpue2f/mZPduzkYa1F7xlxco3JkKLArIF4h9/6cln&#10;89/5SnL7VufmNzu33GEC0GKDOSPbdJ1q1aCYnk5jhR42MUJY/cZmpDxneya+SsZ4emGHpTa7N66a&#10;oWF6b2bBK7eh1foP//APTNaQrwzmF110EQa7iNpQ2Fu6dClBDTgvFKtFNQ4rb775Zlgn5twvfelL&#10;V155ZT2FwXBnLUOOLdOsU63pfaepU79qIayFffVYhJOARZxlEBqOxRPCUCY/mhrn66mdejsSoVuL&#10;dIUjrb72sRWrRqyFHUwq0IE00hkQMuAMDxWkYG4mmbCs8uQMzufWr19PbzGu6sNYFhjEKUmrpkA6&#10;jDx64O31nnvuIS6zkK6yJYHE2WKkhEt4OrGe7Wyql7JY4ViUdux71c++6sD2dhWbckJJ8mj8PP/V&#10;X/0VrqZmqo2eynyOZ92ihYTWISweiHHw+7//+wxzf/zHf/wzP/MzLFT0OSg21S6bgGM3TA8qRV+I&#10;PMqle+5J/dM/jnz7e6XRXNApdMQCuRand3H18Bb/rsvcR88N3NtVfi78Uu1Kb0Fjxu2Dzc33FkrP&#10;LlzUeM1VTYsXZPO5UtWtuOFCLqUy6FsLd0pkZtl96Q9Imq/WxUvRirTBQFhNG2kIqLkKGQcjbtLf&#10;2NTXdORzPX3fOdI6rzV5S0vlYt+Bym4T7SKThRExyDidxUkB4oB0znQBudFQ/A6p9KhzUUvyKEzO&#10;tsfZ5sqBeFYlsKBWIFsIW3QvZ2B/cXPDivH1r389HnCmbDzlyU3nKlOwp75y1heMFHJY4vn8aefB&#10;f/vBI5//3lXrLki+uXvuisXBeS14hi26wG7HD5HOU/HMNLudvhrIO8Poj/jLzpE9P97x/Mcrheda&#10;Y43BSvM9vQ81JVYuXXTTqmU3JxqM/6Oij6hrhUA1ztLNQNivhV94xnn9m5zb32Ag7DR9NE39wrgm&#10;QQxjeEPWVMVCLvzlu50v303ArcC73+NcdKHBXrTICgtbo7sd5J/Z7RTUQKFYCQX9h3t6v/rVrxJh&#10;64H77tuwadPf/M3fXH31FfTi++5/iGhbhw4cwNoar+of/OAHO9pbcL2NuGxoeAzy4h//8R8RazY0&#10;NXHw9re9eUJ7sX8qFKCh0sWgV50f/dD5yuedXN659U3O625kbVJwSqG8vxQmsOLMbRrhrQqvMrZy&#10;QguNLO1SP2UIFGkQ1q8wUo38qjrDKedj/5K793uRdVuqb/sp36rFaMedBt2b1xyEhbmkpRLxFcxx&#10;zTXXgBdlJa2PJ+JHgExAVoyRPqHlsSwaOLax2TSiJ/lVPGXoUjghxBNM5PUIWAJ9oUxS8jgWfGjh&#10;wJha2ahtatwo5okzFJv1IpFjEZsi2wWOM4tTHu4SeQbsYDpHUeHJJ59kRocZXb16tdqlbcR6qfq3&#10;sLhh0n40KcKTVB10QnnQl8AXCX7yeNbM9cRTl9NPhLCqOhqMVY3auXPnf/7nf/7FX/wFFDuOA5Eo&#10;Ufki1O0QcOwLMDYQfFWSyr17nLu/UfnUZw49dP/+oLsx5KTipcOLnZ5Lg4cuDTy2sfTDuZXtQc8V&#10;v5UuWgjb1xj/UbG8dcGihquvali8AHcDxapbDoSdck5QVTBRpbWaA9Z4CywuHQPxmlINl3Y4G4wm&#10;x7yOFLu1mqopJJTzDW5TY29T7xeODn2/v2Vua/zmxuIF1R7/PqOEUCyZYKy00izuEdL5HDOFeQqN&#10;RMZe/NLsJawgGTkLj6rTqTAqMOW3KFydVP2CX4rEMo9CUlTZYvIL7IaFpcET2uDlIOwUAWYJijRp&#10;azNaklU/VK7L4mPE+fGX7t33423XX3BF4/VzfB0NDj3PdYCufE+0nD1WbyanolPXAV4tTyo52Wop&#10;6padgf4Hn3zyowf3fp9Y4o2R7nTDspXLL1y57OpwdAkf1KDGAMFRs8Fq8tRB2AoWl+GvfB0IW2mM&#10;lN71ntDFFxDcBFX5UNlJE2vBV0pU3NkQBqeiLdLbUda/89N3fvhvP/zs1u3hSIAQ4n/+Z3/Os1H4&#10;euihBxnSn3xyK8uLtetX/fIv//LP/9z7uVQoFZG//emf/MkD9z/M2mPRovm/9Zu/+a53vYsxKBhw&#10;CUSMfW3AxVOMF/mtFuHeWBTqlTiDbu1Xv1jKF91b3wCERdmZQSNUxohwhl66nl2ekKVVdbCSWEtp&#10;WbZOsNXihHrwWkMjjm8Wws7Qt5oimwkso11MwBQCYWFh+ZC/+Zu/iVG5lPPqmVd9SG0iriwwrTXB&#10;cQ7y2Ier6ZAbyEAgBohDMGUWeddddx3SfBQGgK2W1JSFDRuiT2AuvyBd5NFwS2o3wh9s1oWCqFxw&#10;wEMPPUToL/5EzxVnpZrXmcLZ0FZEIQHmDK0JlHvQJeBl77jjDrG5ap3T+gCqT4vwLNLlobwyZQN/&#10;33nnnQQ1AYL//d//PboQ08r/DEn8EyFsPcRXD5eiCJEG77///iuuuOJDH/oQll6c9BRAa0ujY98O&#10;FVm3ir8CJiyHKXTXfudj/9n7Tx95dGxgdTRQaigPLnR6LgkevNJ9alPxgfnV7Z5LoHGjhZq/IINo&#10;hxPhe0uVpxcsTlx9ZXwRELZYqAaKAEIsHsYtmGsr7gAAdO1JREFU9wUKBWetgZcMv7gkXVVhQQAr&#10;bQbAyiZaVO+odZFwMK9mlA38lcZgS2Nv48jXhlP3jjR2NbnXRFAkOFjdRehzHhgMGN8aZeKno9tQ&#10;rviDpivJBYeUtmn5/AkpKwxNYvGs6j6UR4ysRBB2FafuQBo6l/QHVGx+5U6E8qNZzsoNGR9dyQ7T&#10;Ez/BFAoDU9k6miqXiRD1mnYOPr8v0zu6Yt16Z44Br8w8BFPiF7mzDyjCx3r1OuU4Q7rqyxcDGUAx&#10;63P9peHRR39434efePwrDbGW1csuWL3+N+bPWxGKdZjvidNVAxjxyZQO+U4yhMVHlh81AJ/Lg4m0&#10;lY989evOV75ebYgW3v2e8EVAWIZkJ1wShC3GneBL/JWeFXV+NhbSDFZ+32OPPoqeAJMvHBNz9PkX&#10;XOAhzSruWO6++2s4/2GAYp186aWXXXDB+VBcXHx+2zY8KmLowlDJmHPpZZcxC9fXgAnTjVBG40zN&#10;uvDF69+9x3/3l/KFYuR1d1RvvK4UoGlUwwSsnikIe+y30HDKyCkiQ4M5Y694sUnTT8pniRMh5Pgs&#10;hD25DX4qCAvS+uxnPwuEZUr+y7/8S/RXLCp9GQLSzqCCs+KNXv4FLHxBrPlP//RPwDtEErfddhv9&#10;BJdYCFIFDgQjyBCVGijVPXv20ItQJ6WpyfO8JKcSkoqaYtqmzQGFSb9t2zambXrdli1bpLqAEiqd&#10;DTk+qgikf+CBBxCLgLGAVji3I43A+iuvfdUDWfEKlJDyfOxjH8PDFJTwhz/84VcrC6sGwK9WKdIZ&#10;wJyOdRH1zEckQAsRtKHAXx4NF6ulkJFThspMXkEHdZPvfn/4Yx/d+fUvBXH80xYsL6z2nVt94ZrI&#10;M+dVHplTeN6R4LsOvGpsHIxH7ytXn164KHblFfHFCyE2C45bcIIRdDfr/K3S2AQ9ZaolVxh8OxqM&#10;9Fz5ldqAhjMt3khvdQykHStdAqNL7TpNoZbmvpbKPaXK46VIcyR7funoioFe9wCm3yivAmGNQMOo&#10;MOArmKisRq9AeJSSyOJQv9Jk0DLSao+JcNWwy1a/dpJSBOURbJXOAxVuISwCFnoZPm7oBcrn+Lep&#10;vhpwh35j8hm3gKY6gzEj9QVrlOjBJvCsCVDhZ0XChBScZWGPv9ZPSkpDmQfKvYOP3XPfvz33/P3L&#10;Fm24/OLXL5j7dj0Mrly6lB52LPmrxv3aSVQkGIewyCZ8grDfMBC2Meq8+z2+Cw1kwusAOvJoEMDC&#10;UrKTUiezmU6ogWKByBFeV/V6rQIp1m+cZBFOmmJ+POWklegpDZSLFeMJzUwP47ZldqlsP6hngve9&#10;+8tf/SLze+SWN1Rvuh5xAGuucMn4sJ6xzdJkGuo16R/LqtSfsTjH4l2bCeM2Y6nOmznijFEkmKby&#10;84xV72nLSKyqVAClomo8r3sbBK31UcCcKgRpJa0SaAq32QP9Wb+ZwdGTfiqZQAPwTkqxMj3hEmfk&#10;YAhbforBJfFPmptlzS1FWGWoiV/+BAQZARwS9SqN1CFExPKnXCPB1MpNvX55rl5ZiS04sOV/+feq&#10;/2aCRORDpcm7pxwdiNx9efR22r79DD3Y9mqqWuMC+AmxNbQfdQIPDR1ra3KqZxpU5wFSBrRyNRNw&#10;BtavDb31jSs3n9OESX26OGSAkesv+nHeXc5bxU1j0eHZg6FV5x3jMqrihKo+7IhcrHNrCjDGA6bZ&#10;1Aj54tbPq1xVUCoZQqmlCQVyIOaYloMgntUUatY4ykA4QHhklGHg8jmA+GfDlOHpp59hBSXtF27B&#10;mHf789v37Nm7bx+0xX5uZztw8EBv79HBIeNCC+ZV/joomOT+LLEkNGCz7gvUC4SzpS9rZoTxzXYH&#10;HsolwWIpJFh8rN5nR+0Z+ewYQItQYUYr+YsEpq0m3SEnW4Y0w01+EMLPNAXjjNT885obV2ekkmc0&#10;EyZa2g1rqda58y7avPndOH9dsOD1BluYzlPxY3aHyJfOBw3nvMKoeNMouGUPWGDSSkuVLMFOyqhC&#10;+kpw96jBmjWRLOtn95NfA2BTRZEwbh9MBIwXd/FHgFr0/jnvhjAd0+ALqEW6xBrITM1ShZIZGd5p&#10;DQjW0K6R2r6Czdlz1hZ0GeWgA8CU3pDB1Rldtgi2ql1aEVw9WtW4asocCPCmtgXX38VJm0zG4hqG&#10;p9HcT37SM6s0J/99ke8ZKaRmdzaJVjVfasq0f4qvko22kJkmxamId1t4TZ/ikyYQSBJ0ymmAPFsB&#10;LoVurSaDlPxEiVmRrizBDa3l/QqqCq0q3hKFJHNsidgkhDXSXk/sO0F8ICJNr68y28leB5Nux34a&#10;ix5IL/GEfdZUNkyn4Pue7EfoZW0/tweoXb7xjW+8/PLLAXz/8R//AeDT15+qPHQ8rKe46kX3NhTe&#10;nLbo5ZcmX//6rrlz0xnn8FgpW3YT5XBTNpAsBBsKvjh7nt0fz/lqO8dZJ8FvwRct+RA9Mgoah+xG&#10;zXY8bIFVP2U9o/htFIx2hfK0CHupu4AvEb4DPVEkRaEZkMorsGGliy4Kv9rQq37qqadAr/yPNSGQ&#10;FgjLs2jGeIfbtXsXORw8ZPwWg2iRsh08cPCwidhlYnqRP54xWCsqDLL37qYzSodhgh8uXbKbdGnU&#10;+FXntvVamC4UK1yrq/brHPsVPCpkkt1bIkyy80gmOu7wh1wnANNqgEfIKLwiAUQA6EkAvWUhV+Fj&#10;T3Y7nM3/J9WAQRh8sXi0a+3Kqy89/22L519WLcVLlZTjzzs+9D5Y0tfsHGBkT81WC3ureH0oFJQr&#10;oYg/GKbJcILCeADbwArjPGt2PwU1YNSh6cSwin4UgKAKqPZKsVyAKnfDyPUNZ17kP+MRETF8NVfM&#10;cSYQDvgQovkqoF6OlazkFPllLxNTbfxPVrwVFie4UmQqrhRKlUK5Sm6wE8TOwEENGgTcbFvf9LT7&#10;XqbRCmiK8xK6sLCn3vhHIIH5moHLMlCcEW6RzoBGVBFeQsZnFEX1qvULO2H20p/8MqNDJiGC5xhF&#10;WBQ3tdhisysMTYoW3lkGqB64vDxhqdy8Sa0MdECOD32FuiqmTmTCE7mdXwln5SELJMr0DyDAdQCl&#10;YkY3Q1kgAJyVtTWbRKU6Q+NDIQGgQD6kxwkXN3Z1dcEICt2SA9mSJ7oEQIcbbrgBKzHB3wn41bKw&#10;apr1f9Yf65VVCSKGtUTTW4BLwDqAG6TSPIvCnJpZ4dQ/xXbmepUMaoaapx7EUPL6qEbxZacqnqlF&#10;lOPM6IISPyA2Fqj6EnEnkXT7+48OHsiXM9WOgG9xtNRcHCIKTdaJ5vzJXCBpfusOxkKRvb7gkaaW&#10;wML5wcaEibWIjwPiLeaNByt5AID7FFNOgSkSDUPKo9bfhQdAzSbcSZtR4GKF5pKAQhwqBwoXR8CN&#10;kf6xcm+5K9/ZXm5L5VI7CrueG3t+xBk0q75CKYeVhHE7gOVKnuOhkZoJl/xqCW6qdVmcSkPSwk8r&#10;QLtZLXC7/hT8lRYvt2stpz95KQoJUpdf2JdBsZN+GsOevISLqfEyniM0j6rxlrHgWQoK9qiWCgii&#10;DevNZUZ845LAGAnNYthT3zHrn1g2AUi9WAZuKBKORyPJoD9aKgA4jG8qEyEAdW4fxBLUmueuynMI&#10;cKSvvOsFd6DXWbnGWbXaQ5MzJdBnpWPahFE1MVoMRXfb9spz20tBX2TNaqez3a2Ugtm8ky8GKsVA&#10;NYtmESWc3U96DWRzuJfxlgtl5mXEK5jqohoXyBdAndgPIA4ySkL8SZsxKcsujQXtP87jvxDEykmz&#10;lwjuhQNNHZvxADsIEpiPWPb2En8GAMI0SwaQp59ynn2aadRZtda3fBnDBdQ7Dk24c3qKT1P1MgZA&#10;qYTZsPOMtBIbik8FaTC2y7URswODv+RpXGKcl5YXo7xwLckscWBnvVzBefKx0v49bke3s26Tr63Z&#10;k0Gd8oFv2mY9p3dgOv6n27VCPR+jL4dTrX/+53/m/B/+4R9ipy/jKjsFSnlOZJsAn6ZYPdrmNtVC&#10;RF8abKcvTUtCFIt501133fW+973vl37plzij6EQwVVokySkmNNV9992H4uyaNWuuv/56EAYNy9qZ&#10;abWkksiREJACZPzoo4+SA3FBkGIDoeSFQLQu8zcpYc7++q//GlzF79vf/naao7C1zbleLmAR6qT1&#10;XE9Fi3OVnJcqorTAHXRhP/nJT6KAiN7tq1UX1kIiK5QRstfnBvzhUAzP2OBXfGzxHYWujt2QGfrK&#10;LvZcvkDOyDGJ6UQbDKMSGrvrC/u+9ImeZ/774PJy9uaWgTWphxdVDuUDeeuFwLRDb2blTC6Se6ha&#10;3TZ/TuzSc5oXtldKhNEqoXiAwoh0TKUSQyFFdoKtJbLX8povqGQMZ4p1LD0ToUy1ZMtrSiBFVpwJ&#10;RgLBQmRBfsHN8Rs3B87pTw/c7z50v+/hXOtIMpGMx+IEpjeDphsKB40dWDBiVGOFSgU0tTBTCA8e&#10;pBURt0gSQjIt/Q3Ir2NeSUBKWSHI4ExSC36RP8idAl8BFIveOU1xKrHXVHSHh2Qm2WBmMGqjiEYK&#10;4xl1yVOngwqlkQR69BkkTjDA6XypHHNnZio6/hFvNmV9DZScUb+JPur5da3kq0TfQuXch9F3LVyB&#10;x+Qbiy7zt6TDJ1UXFvt2Q7fJqVYplwl96avlL3210Luv+o53xs7bnGYmzpbCAKEgsLuYyAWzsx/0&#10;FNQAvdnOrRrcOMNgopOcYUhkSGFUZLBiVGRc0qAkxVCtw3WSMxq1RBYotwBw0byGx1xCujIGegv1&#10;++8d/uF3A/FEw1ve47zuJi7jczMMig7MqE4LiOLTn/40UjWiGqHqhj235mtU3YBA4NT3vOc92N4Q&#10;TZczTASI5hhF5SKJQov+wMyGsA4XXnihMLHpT9TSrDnXyW6d9chVzxL4ADvyUbE6op393//7f/ES&#10;ABbkkkzIJa83NMs4eNWxJlHlaelVj48xm9q6oIw4TuEDtXL4V6LVoSL5/ve//xd+4Rd4ioLFK0Ks&#10;ugETOTYo3/jGN1AuxCns7bffzhxPwbhKPvQfFUP2NIK8tDOaHVJd2hktjAkbFQXkwionhaE5cgDf&#10;jDc75L/AaMy5uKpeKomArRa92stD2PoqFQsr2MEvzwXC4qrsM5/5DF2CZ+Fh6mR/4pOR/1Qrk+N5&#10;FveyEXIQ7wSMHfjHBcqvWrWKe9W6VPOSzlgoPCFnX8GXHXT+49+f/djf3+fvC26Jh5c7O9vKu9wC&#10;U60BrkZ8BXwy6gKGO+iPBw5VDuUWVOZdsSa+aN4oGiW5ItqvR0aG+C5Sg+aJ0jqV/ynpvNJ+tNqW&#10;iyurBS61GYvLObDjslq1lmelaiZcSsxNL7yl4darmi8/OtrztbGv31u9v9yWQ2QVDqHqamAleNXT&#10;egU9GxtEEaVaH8pXl8QLmgMEYdWipJqi7qb2bKcNJeCk+FcRscBZhVOm2cMfC8LikeB4PtzLpDnh&#10;9jDV932F5Zm9/WTVAI5BTiaELZVzrj9C4UvGBp4Rwf/Yfc5XPtf/o6crLa2EvgtF4ywXnUIRY8AS&#10;+il+THtmt7O/Biz5NeFVdr8AhzFw/kW+N761Zf06HNMgNMDqoeoEGmfqpYGhIAqcPDK2M4pCqfzO&#10;7/wOmTMjYHCMthtDJciB4ZeJG/4CKTGjKJyX+Cn+5C7MIeD4sETHXpnZRC5mGX7dgHuGeCR41SoS&#10;1MPW+mNFq+I7MTnhjgARvJRF+FNQVYnt1KXJUmfs/KplVn229XBWuFAZ8gtFD6yBB928eTOKBLQY&#10;+ywpBrAx9VIM3G+RGH9YoFjOaCGo+V4yVokApD7IMTwuG7kRR4QGJ/sYW3K5iWU6J4gDFC+Iau3a&#10;tSqY/VX+9X1mSmjlJROUr0dgwjQ8iz5ArVK3rFl5Ft1jprriWZGP6kTUIOiQz83aF7AIG82n1Bfn&#10;RbQIfhl843Pzxs492Do65hzYPdibSqeKwYFSYrdv3l6nfa/TscfXts/HAb8d+5yOfaXkIZT7WhON&#10;S+eGmxoz6A+YUMRjxkGsR5MLN0v/RH4tOCMhEasOqQqwmgLFcpvSq50LU8pYQeCSYmvdYr4IJGTB&#10;nyw0rIquWhCaPzg28Gz62b2VfaPlIUY67hKbK9cHXps0EcKEPsWzKn8r67BUqz63qkut3TY5rQlt&#10;87NrKvVc8bvUv2RnLKJY1Nl+eopb0SyEPcUV/sofd1IVCYwCQdXQ9xUTSSHrR4MSwi0c8wfjXZ0B&#10;tMYYreOxckOyavZEtTEWakj4Z/ezvQaSCScZn2Sft8hZvqq8+bz4qtWBWNQTv1dBh9EZU1zxeGIG&#10;WMgUQALDIGqTMKkMwgz4BGIAEgBMOYPMiqkKd5AIcpmqUDtkiMYtPdgXz0hSRQMm4eCFSYRiio7h&#10;YFaR4JWPOS+XQz1lWI81ma0nsLAQNoJ0EtPbuVPzooWbSmMfyecUZJkwR9rnanrmF1RH2DoC0EHB&#10;4hsZJCFfB/KrxRKHFgPWwXwbChPSFDD6zne+E7YMOCt5rlAIj9YUzi8wkV/4f0Kbcjvul4lFpNmd&#10;9Jo+USrgRpQNZoqFrce7gjVs8pCA9AEwhKsy6hYWlsjRr1a/sFO1OYE89W1GBPy1scxF+RhlFWLP&#10;clIfUd/IUuDH5lb2DVecJED3R98o/uNffO/xB46EnM6gEy2YwJJ8V+PAACTpMf8YyeM/62g5tLN7&#10;1cB5V7R2zAmNDPemh/sy6cFs3oBFMb6S2kvarhZCq7MhBqSvYvLzcLbamOAm5ZT5l0hQ27qAifGG&#10;oD8X7h5bcHPi5gsj5+/v2/vV0a/d69w/GOxFxuSBScOtgpnhRj0vsxGtxERLcElFkhUXWFPre0sA&#10;68BiWR3bauSAt1OxJTwRzUy/wEaNjkOnJsDsCTjVmvBF6rv8tAasWQg7reo6/YlPMgvr6b8aCBtw&#10;8xVnzNPTbR4dgnEFEzhFjAPN8G5cjnr28WhNzqB7pdNfu7MlmFADeHwLhpymFuN8Dw0k7CLQnzX+&#10;+WaIfAdgyKga9vTnf/7nGeT/x//4Hzi7ZMxEpRAv9QCGD3zgA0zc2OwiAQbLomOGXPqP/uiPGGyh&#10;bAmxy8gPwMVsl6EVBPySVzhjnGq91llYnKeKhdVkWc8v6lgzruCa8IfIHksO1QM7+42Fd+tZWAh5&#10;dErOO+88q2dDGgmXyZBZnEaGygEtBrUV2hOTsZgqbdKzke6gQhBxTMtj4ykYwoOWLKwUEJf3LlZg&#10;M8LC8vp6U72ahRqSO1MqiD1YWF5BLOyr2JxrquFYAnfqh3GB+se0n9UL34I1CcsJsKDajBrSVOwg&#10;dgKlSjEciMRDgd6D2d37q4cz3T2+Jelq96jTPex0jzidI07bqNM55sxNOfOHnEDWzUaaU+2dGBgV&#10;RocHxlIjY7nRXNosk9RyaGY8ji9FU4d8ZRWOKzc5KBB+Fd7SEk6tXQBRryO8KL1tyZKg2Lvnds5t&#10;n7couWRZcFlntSNXzh7wHzjgO1gIGp9ZXm4mjJzntyuZiCcM+vaWPVK0laMPq5AtjfMJq0Tloyan&#10;taIQtt3UPdXapSDO40DDvBSPQIWDD3G65s5ZCHu6av6En3tSWVjPoYXxG4xTeM+3sNGkDkdDkdBI&#10;IlZsSpQxxWyIlRPRSjJWaYC3S5Rn91dDDcTLycn2xsZiIi6vieVSoRjwhwxD75kVzsimkZwxFjtv&#10;7HC0qmc8hMJDrfHiiy9G2w2ajDTM15jfMHhiywt+RWzLbPXnf/7nSIMZ7RnqUcciTBIZWuGzDs4Q&#10;FnaGKmxGav2UZGLnRT2NadUSLTq2NKqFsHb6FIhkYpYptyBvfT7CuBPOTMC49hHcTobWL6ZY+nrm&#10;TIoBNB2LYuWTizYH5KUMFkxbuGyJK83rU+GkE6hpwYhj325cTHwCWb6qbqnHW1Q+YwSa8nypb3/7&#10;24TSgPLk21nNEKsXf2wVhCtNkUoEIrQtUjl3WWRFFx5fx6oVoCRmIOj7B8v+cCnQUPA35n2xAvbU&#10;gQTtiHCypfRwdngwNTw6lkqNZdPyBKzmBFIE1QFeER6xwZczkCk4FgksELQIW/yrPW81WLSMIRns&#10;KWTn6tVrNm7c0NnZRcPg7VpZtbS2EfOVGwV/aaKMht3d3fPmz4ObZ23GgCjjVhVJYbpkG0vx5LPW&#10;umazUNUq0VqkSzF4qIJ9qIOotFpbaol1wgTqq6pdzr7MmVIDVRNvlMkBm/RqwqnGsQSknQaqjf5K&#10;0imjCRt1CpFqPuSU2IN4bJvdXw01UAk5k+4lfAHjBZiVPeYBDImec1h3xpxqafRjeAcqwJ0xTkKi&#10;gVAxU+HPd7/73QAJ5gjSWPHXvffeiy8dziBBRXOAEZVRXcO4pIsMvzLgnkFc8cp752sOwtYDynrw&#10;auGsPSkIq7lQNI+dMpWJ3SZMlmKbpDVoJbAWGVtALEqJxqFspSLJSWtVJubVkk+cl1G53NFbgEth&#10;hDlUVIs1VbxX3kSUg/CNRef2cfVrgBl83EwV+1TmI3pVTwTOIalBfwhwRoDfH/3oR5zUQMAHtWLx&#10;SYpXwucKjn+qocpId2hwWejwkuru5c6+aPBgODBgpkD+p9e6BbzKIoVkrgv68oFqqlIcLWZTBTxW&#10;GRcDYwKvYk8BiyzBYV4Br2IoOSmUqfLwcdWc1AjZhBrZOKbYYFbR/1oaiZ01zmXb2oDpxmgLJ26J&#10;RHNLM1J9LqlBchIIizR/2dJl69atQxUbZhS5B1iW82BZcqNgoGrjTfbgQflwETZVv5AKL61dm1TA&#10;NYCqqut7kzqC+p0KcCq//uyzZmvg5WrAGKTXYmM4yEucqL9KzGVYWc+3BX7YuIpfPUaImjP8nOOf&#10;3c/+GgjknUl3f9wXiDtY+Blfa6BXhmIcd+GXYGY2xkBGSPFiqFTJNAUNN35xi0QEe67KWkbDNX8i&#10;rZVqFjZCjKsiAiyvIR8F+nMWws7MRzqxXOph1gTIpW8mIKjN/jkpYrPJ1A606S5Z0ljnl3qQTWNL&#10;TmLBXDbhCcEF+TzSpjNyhCQMYc/wp55o87fM64yzUPVwXyJgGeXoXWYZLyvjpjbEIwLU3vzmN2Np&#10;h5UevsZwf6a60ud+mdZrFF0Jp17Nhgs9C92ec+M965wXGn37ktW+WCWPSbMxXK0WHbxH4gPWh3/2&#10;Ur6SzxULuWKJCIc0KadUs1DkSwFo5c9Vrv5EzVr8J1NCJEoKMysXxRYm0ibV3tTkpLdKYyMfcOf2&#10;F7bv3LGTnEGLtARoXR5RLEl1u8aJRsJGbqAwClQIASBY37MhnMKHMYItcuZe2Zah2yDVWy3q9EQF&#10;v2XzFGpjMn8U+ao+pbLxp7QUyIG3syPviY0Ss3fN1sAM1wArTmYBkW3jxAIetvBhY2ITg1tZmqLc&#10;boM5OYCP2f3srwGMtCbbcSWNN74SQydNgNm/WGYoN4H+ZmhjVBSiYDCEL9CQziiKWyTYBEELrmqp&#10;z2jJCIwSIGcw5ML3lkUgGmMlEBOEJR+JE8+Q7TXKwlrweuyBMKjFr1qOiM2SAp+9anFbPRQWBVvP&#10;BilZPVupNJYuUjNSzlriSGSvG2l8zNmavDkWYNUEL/8DbJastbL+n4iTptv+LNFbj18FF47Fr69B&#10;RGtxoQfgcIJd5Bf8imsnBg6cm9x9992gPbWEl1EkwC1gGm+tuMn3oxM73B7MLI1nO519zaXhxkra&#10;kzj6DGUDWVuqBDERCbg5nz9N6GAAXMl4JqVLB/G85Y1QFIZvBOL0ogwYGZAgrDC0lLAZ4OCMEffP&#10;mTMH/Sf+BDjK5bUAolVKkVkY7wVShDd97NFHH3roof379mXSxj8X3o4P7D9glWtrHcdr5jyXG8Gy&#10;HR0daBRAxLKBYhkuOUMZKAx52qjO3CIW1rrKEn61vKz6goWwchBLxWrRKFGGNAqm285n08/WwMmp&#10;AfojnY6ACkUoN4zHKkRpcgoEhar68Y5H9KZCyaEHZ8tOtsIvtj2z+6u4Bpx8JZCvBPOEtvEFqgE3&#10;5AO/lmbMho8hVyMk4yr2WChrMeZjinPttdeqeQshaOXPn1/+8pfxm8QBac455xwOZCMhOkbgVSO5&#10;Jo6T00dOJNfXHISVGFRAUGCUA84Inlr5o2VGrdUzN5JGPNYEjrMeLwrS6cNbJUKtYNj0ILWD+mUQ&#10;t9QTqNJQlLhW4ZTISpBXEzNTuMXB0gVU+QWPdBe/UpZV+1NuHAtbWGmsCOAJSFR/6pIwq6qLAwmg&#10;BQ500r6aHlEP6E+kSZ6d96jaVb3UthSMYBlx8UvgCRjKb33rWwA+PpOlD1VXqkPbFJ1KodEfDFXx&#10;re2POYWF2ec3p799U+Cb5zv97c7ejLMn7RYrxKOsEuI9XOTzltPhkhOrxqL+qBsoV/0Fnh1JdocJ&#10;JWCsm/lYcLO4myTcAagajAvIowHje9IXiYYQzjc1N3TN6ejsBMV2dXTg2hraMxkK8zq0JZZSVfLh&#10;T7QMvDm44vOzoiv0HB3Yf2jv7kPP9fYfNGG+y24BIrg6Ui6ZODde+zIRx1mdUQ94g/X7gpgsRCOJ&#10;1paOeXMXLloIEbtk4YIl8+Z38/S29paGhgQBsIZHBvv6jw4Zp8nD2Qy+cINhzLSixEpo4N6ga9wa&#10;qO3JqBHphBjZACxWxUcx2VEQ5pgojzgvPDtb02ypT3kNeDG6mA2MwN/jSjVgz1g5jLgYtQEaJAMy&#10;0lhYMTpFyARz80IS08lcJ+I60QA6BubX+CyY3V+tNRB0wiEnEjLfmiZBYHAT5Ham3BFoxpeMFO7g&#10;+9//vqRbuM0S+hTPIqpFCAGbDdm140jLYh7OyBRYvUCmCDPWI2Yoo9cchFW9WXxWj8ZslQqWaaYU&#10;ttCxvrqwo8UfFrRZYlVElxAkdwl6WrQnXGtGRw8dMgHXE11WHi06VlysyqBL3GtFvcrKsrbkWV8q&#10;W1pBK8sf29fUI5StnqXHKR9bEgkR6hGtBfqqE92lBBPA/Qy10rM4G7hGXKRdcskluEvDzRb+YvXp&#10;qS4tmbTw0Ifw1jaeapRRnCP+bDFULcT8xaZgaVmgf4HT1+70RSoDoSoWH4wrAEdiDqFDZyofS2eP&#10;uaQ5GZVWY/xsQsIYQ2jzHyoHZcP0B71YA5CazU3N7W3t7R2d/La2oNTaDhfLb0trK+G1iE1As9Bn&#10;9cLKeK1R9nwes+kNZ8y7AXPSNBjvsplzjXsYLqLOivYsMn/4UC8gK+SogcKcSSRj4GYCwbBjAYZB&#10;GLsXlcOfSqXxl3Ck58jY2Eg6M4aXW+6NRMOg6ta25vaONquzW99oTecyxTT/U6ce8QvLNUvBnsUd&#10;Z7boszUwWwMnXANMJXKqhXrA3r17+RMlLjzTWwJFEjnhV8wkcJ7DGTwP4J0A1Av8ZTCVKu0Zvr0W&#10;IawgnQhRkZf6SBYv1kMxHQvU6kaRkdxev3FGklAEqVZWqwQWfXKvcJ64TA70RBXDLow4sIy9oCcZ&#10;irvlkmZuKdoKPipDYQ1LmlpdVQvBhUpVBuHUCZuFv/ZNbbVwSTnbV7aZqE5ULVPlfIb3gRkp3jja&#10;m/gvo8Bll12GOgGDBUQsVp+0EGlqam2gpa1tkwgFiDprMCPEZiUfKaebnFRbIL3Jf2C9e2Cxs7+5&#10;cjBYHQr6iq4XH9O4mvQ2fEqCX4GnZt1svqWBuOabqOV6sNiAUcifEORroqmpGcDK1traxnEyiaeL&#10;phYAbEsrB/inAuxqLePd6DUZLwed5EEy/2IFJGhrXsUPd1uBtQ2GsA8jykA4GrNqqxU3iAJMIBQB&#10;xQZBsVCoiWSUR3e0t8/p6qIYsWjUqABnsmNjqYGB3sHBfhyEFUswAb54Igo93N4O6m1F1QGdhAlq&#10;uybIq96StQHCg/E3n5GPO5vJbA3M1sBsDZxFNSCois9XnLUT8pNjdLcIe86BCDgSCOPidvMTn/gE&#10;BhscwyPIEaFUFs+K933NQVj7YQRh661bdEkos55N5Lied9SfYEQbTZ4DHSvcvGArCfhTInjJ+mkW&#10;cl0p3Va507LafpwXD0cymhGNidkaWowDksmXlmxuuMqfChMqbC2lRs6QG5sMv8Tvqi0K8gpoCrKL&#10;G9ZmqWgLXpVMUFv6hUp2LMmqkyrG7DZpDfD5brjhBrwTYO2EUiyaSfUrItW5x78aYz5jqeUNHX7k&#10;+NVCqJyKlYebqsPLqvtXu4eWhw53OD3h6mAVLTrDs3oSKA+i0sbEvyoOFh9NuyfKN/jSu0rIeL9r&#10;DLSMgw3jYwNEyUkfDc98W46jUdoPitdoWmMsCDbFfwKEsYcKPaqTM57PVyBsOIjUHgjrY1lldm7n&#10;HK0PzVUUA5pbaMMt/DY2NTQ1NzY0Alpj0MSwtx5zW+tYni6PuZ1fQ6MSizOX96JzD4+NjmSzaVoi&#10;N8DFYk7W2dHV3tYB1KY3AMQpRsDTWJB3DxeNBWl01PbZJjlbA7M1MFsDr7kakNCVyEcEG7LCXtgT&#10;wRtVB+MkuAU1g4985COCvExDeJAVBWv1B87wunvNQVj7PQxb46E04TNLItbTaAZJjDOXIiD1+XUv&#10;mwhURdQUEBQWYVPOYknBshL6yx5FQFZqfDLMEq6VNJk/AanQY8ah5rx52HFjZyNrG2xfZEJuDW5I&#10;L9GqtXSRQwPrBUkPBbNYvla+5S3sFsWrGlDJRevWA/R6O7Z6NlcpuVfoX5csL3uGN/1TWTycSQFh&#10;+ZqMKV/72tfAsqptqSvZZuOx8p72aI3/rARK2WBhNFwcaS4fmec/ujx0dJF7pMkZCGC+hWaq34W2&#10;rCWuaYN44gVv+STnWVYOQEtQY1PbkJKTRjS7mCErwVu50OIWtXANah5KrAU6JlVNYwHo6RlaS88F&#10;3QFiGaCl0Nbe0dU1Z+5cXnr+3O658+bOa2ttj0VZpwXKpTKlS6cyqA1IXKAexNNFSHtLRIQPqJ6z&#10;JjRvwp8oKtB76Dle50nEYxh4xTkDNsf/Qc1hMwhaBRwPs3cqv/Lss2ZrYLYGZmvgTKgBaRhCeBHa&#10;AAst/GQRtZ6RltFVeoyagEgDlsBHATMU2m7ESMIHohWcie06w7fXYnQu2HXiSPE5MRhHQUQwQjhA&#10;Wz0asxB2QhoPbRj0IIhgMZyWL4IF8oHFsoa4w0899ZRCau3YsYMCPD++EVcWn8Noq6Cz8thjj8Hq&#10;y+6bA7y4EXyLS6TBayY24PzJAWGfoP25Cz9NZAPvS85wVsqWu7jEU5QGZ288navXXXcdjdhyq4JN&#10;9QSqlWVbbQRLu9Yv3QS5hPhFo3FAgVnhwS+i6/majc41VVfXIphvhEcCvgXuqPgQ6MhqKFGDsate&#10;Fkc4PwcWVtNj+We3Fp98yu3tDVZLWG95jmCDuWokW47nnVjOR4wDaNgxn/9QY2PvvLm+eMyHLCBf&#10;zBXKKJEWSqyqagowxpes4U5dvLcax1jQ+oaqN0QsXL1hUvmXYmD/BB711EnLRTIoGp9cFb6wp6jg&#10;oV7RpcYHUKDsayw2rAivnu8uyuQzu8o7Dvj25EMVcCpODrrnzCWgwfz5C1mI4VMrHk+SC/EWiAg2&#10;OpoaGhwZHBgaHoZk9RwRZHM8lJytU7lIOAZITSQbkokGDugTQZd4IgFeyurh2NUm8FmvYmjlUIjo&#10;DhDQy1esoCnOmGPkGRrIZxd4M1SRM50NWjeOc6SvvOuFwGCfs3KNs2q1dNJfuyzPTFfxbH6nrgaY&#10;mhlqmGUIDItvx1tvvRV9Nogwi3CYuGXuAlmGjizBDt70pjddccUVeDyU6YsQzstwsWdIdK7XHISF&#10;miIEBWAL5EoIJb6xIKymFksi6kC0qL1qMa6dhzSJ1kM9nRHC417gC94uUUbhiXi5B4zef//9eK/A&#10;uIcNzAruBGUCRjkGfZIYD22gT/7k/JNPPgnaZqPM/JIMpPvwww+DhPgTFWzwkG4BInOSS6Qhfw7Y&#10;yIHjXbt2gVeuv/56VlpqmlYfoJ43VcnF21ku2b6yZamFeu2mTikIqwCzaDtgg/9aCzCrNcyxmxoS&#10;GxqcbCxC+OI4KFixYgWOUa1yvdLQWlw/gNG0vEpqLLft2dJTWwP9/Yj/o5V8wEeQdZ4QLlYS2Woi&#10;4/PnfTiJLfkDPU3NffO6HSAsnGYFbzwBLL082bqnbSt1VRAz6q2G8jc0ponuxp9G1wQFVcNbGs3X&#10;cQNBc5t3lw/G1KjlwtF7xfIk9MZwy+ielqoNpYaV4VXzA4vSBsK+sN+3txpzm5paDH6dj8+sBcj9&#10;m5tbAbUIJ0ZGxgYHhoeGRkZHUhwDZE0EsVyWxkYBKBWIkyoyJmadnXPn4ji2u7NjTmtLezLRCKKF&#10;REbTgEUTSjF4WPA8KpqQjKbbQg97+gm8LGXjATTjWQh76ibMV8GTZiHsq+Ajzr7CeA1IlsV63rN2&#10;MPYDcCiCrUoilo0RE4EbAl4SMHEzMWhKEk54eV2CMwTCvuaWmBZqWBha08iri0hpiVh9S0FYnbS3&#10;18NW0ZZWYdQK1hGPynaHKRlfa+gPYPqHuyBoJzaYUTa41QMHDoAyga2AURoNJBMnFQWU8JsKZM/G&#10;AX9CrMLCipoFE5M5WIRLcizPJj/2CtpJJlqKrV69GiUENVzLH1uMbs3CpBqh8nPVGhtZKlp1ZXUq&#10;BNN1VaBWOHh2JLE1QGWqfqi0DRs2sNhdvnw56kdoFBCNWusf265MShzvGCcDDqquVRM/FhzpAtH8&#10;Tj5WHmwr9S6o9i0KDM3xDTU6w5HKsNc6ZclkNrUHdKIbUJ82FCbuqIy0HaoVwApcNXZO4+1ZJvze&#10;kkvqs5gYGnVYbkGDtb2jnTbDxtinZpmH4S0aS38GN+8ry5TM6xdmNwcNSUJ0cSMuZrvbWrm3CeUF&#10;hFd46UinsiMjKX7RC2ChVK1Q2hD63R0dnTiLXbZs+cpVq9auW7dxw8ZzNp1z3pYLzjlny5o16xct&#10;XNLW1hmNJkjs99zEgXc9DxoiEYySL68GfjW4v+opRUi8YFaSs01xti/O1sBsDbzmaoDhWgRGvWqf&#10;5H5S2ZJemVn/j0/fHNv0Z9Ek/qJfz1fZR7bQ076XMCjwjlBJ//Zv/wba+/Vf//WrrroKNKnPaSlJ&#10;zY0yFReYE+wz8+e4Uqk4M4E5XRWolbd/gVoBO4FLEKplZ5WM8wBTYKsHHSpAT1hYWFWUX7EchJHy&#10;BL5JheAivSAv2JRfCsZVECrYlyJh8A4wIpnMtrgqrDlOqvnB0KBYsKw8wKvVqvxqzXbtJfsz1YAE&#10;3BbiS3uGq4I7ulH6vpSTkn/qU5/6yle+gvLjhz70IR53NraoGe+6+gqqbQ7gyz/60Y/+3u/9Hkua&#10;X/zFX3zjG9+I3rMqVpy96wsU8XSN/HL/gd4vfHno059JPvNEez7n+fEP5UOJYbd9l7PwgcKGe4qb&#10;tzrL+py5gdCDC1dvvfCSUGdHIjdaNK6ynXIKlIiXDM++UBvyB75aNARCNaaEKBREI1Gjlp1ADzsK&#10;lMWKC1NAGj5wlJvxrmGicPX002VQhhkYHMBXABjRs/FyiqFBN5VYmFp6U/SqSxMbB/JHfuh/5IWu&#10;ntiSBtRely1daqLIest60DMtJGt0W3PptAmyQDG8ejY/gWoF7Va8E2BChvstdFljUfRpURyoAFKr&#10;OP4mwoOn0Ov57QoUS75Mtmj8fuTydDiumhaPd8M4GrVl7m5INOzY/uzRo/tuvfWaBYu6YWhfSTs8&#10;4fYw1fjzSgoze+9JrIEi4gxn6zbni59xeg5n3/iO6DXXZl3ngL+8bPKHmrigs9tsDbxGa6Ds7syW&#10;l33u487Xvlhdu9H3jvdV1yyrOjk8IJ7qCnnNQVgwxJ133gmEBUECYVH+4AD0oLBDwm01emccw1kI&#10;K1wrYMpJqwkqTl78pRXES0mUrOQZAKmxndXAo4pZr5hGpGQORskV0T8MK77Z0HDgF5wBvQ8I4FmA&#10;YJGywFYZh3ESyIuKAiVH2eVd73qXnA8IUgtbC3MLp8oQR6USYBJvqrWXICybTWCJZ70v94pk1cta&#10;4xupYQjCYvz41a9+FUbtwx/+8MqVK091W56J550wZJnq4Wongv46/s53vvOXf/mX99xzD4FS/uAP&#10;/gAVJU6+KLIpV6eAsOA50G04E2w6FFj0WHXDPflNT5bn73c6y+7TC1b3XHo1tlNt2bG8r1IK+suZ&#10;YoZvRFOheY+OGm4+nU6Z9VW5jKWWcV7h+a/AjQVroQjo1TMorJl5wflWzWKdj9vXN2jaHsKDwQEO&#10;DBHrhZAtB7KxYuOi7KIrnS2b3WUZ3+jzcw4NrClGliTRIcHRK24IAKKsjTzfXhWIfXQSzH/j9o7U&#10;CbUdi3p4NRrBXwIrJrQeQkFfMIQHWVOj1BwrQbCp7C3NIq3oQ90XDVqDgyvGa5hpjSaaVwhEa4Bw&#10;OLhjx9N9vbtuet1lS5Z0e1E6T3w74fYwC2FPvNJPy52oj/ty27bHvvQZ/3PP5C6/On7jzU407MUi&#10;mHSbRbCn5TPNPvTMqIFq2ek96nz5c86PHyheeBkQNrdyUd4pNwEmTnEBX3MQFiAIhMXJPFP7r/3a&#10;rwEgmN2ZGqUFIj5SQFa/Fl6IjhUvW2+pZ/GrWC451SKlUCab4mSSlfUXSxqrUSByjmyBgPfddx+Q&#10;FK700ksvBVjoRhAqT+QWCizDbW7RSXRh0T3lGDIPfW15ylSgBJVKNKosdfiTk1y1RLKdni39rMZn&#10;obmAl07yFNHMuiogopfigNIKwmJuT/n/7u/+Dl3PU9yUZ+RxJwxZXgbCihe3bYkWiGutX/3VX2UZ&#10;81vehq4St1OlZiExBYTF16rBfDjM8kdGwvO2Bzfcl1/zeL7zaac94z8Um5dZsqGzsbGhkMv6nYLj&#10;yyBrNw0VItbTZqHxwMdCWIL6rM8B63nAtImwcbnFMmd8FcdIZKIhFPJmVZbG37EnNEAJgD+Nhy3H&#10;iZfjSwpzrvRt2OwuTjvprW2HDy/JFOfgDhZLLCK+EjKxWiGegtdi4WI9rwVQuKZrCb+yHnKN2wPT&#10;A0yoBsZF3MqSAtsxD/uaJRlBGeQvxPPUgBYs2RnBhcfLmvAOcLGsAQjPWK0AfyF8c/mjrW3V2+64&#10;fMniLr8TeyUN44TbwyyEfSXVfhruZVhzSi/sDH3+U8637x6JxQPr1rK2c0Z8Y7MY9jR8jtlHntk1&#10;0BCIDww4Tz7OlFK+/S3Rt723ugwIW4qYGGOndpuFsDUIq6jrtelUMPYYCKtPI9JUwlDLSsrxEFM1&#10;WFOydbklEt7lFim/giS4EbBrCC0P/HGXXB1xFXMoVF3ha7ds2SLWcwJoFldKboofC94FxZLsmmuu&#10;gbjlpHzHAih1OxtPkZtY4WmVynKuQqj2V1hWCFVA3LZGaSDYGV3HbKoHWFjoZMvCAmFnWVhbdXwF&#10;Vbi+NQdowf7xH/8xTqeppb/4i78g7h8JaBUmGsoUEBYa3UVNlrjqGHC5LYciq56srtyabbu/0jXg&#10;FvrClUIiitcrlirhcDFXHHZMQEHj1ZXHeasOufWtFiqYf3kQ0fidMgZb+soQseZA7cFrE6b8htSX&#10;s2QyqSl8i4zHWDuU9y8ptt0Q3XhxYtVwYeQ7+ScecneV5zZ7PQevBTzYc7HsYUwi26oFmrBhXgAC&#10;r/NUiQlrbMRqMTd4GMnMWrGYNxXlbSqJFxTM2NzgolauDb3MUDYw0ceq0SAH0MajxdLAgoWxG27e&#10;9I53XTdnbkPolQVtnIWwp3Y+On1Pw+OHv9rb7/vRD5yvf6Vw6NBoPNpAII6yWTlOts1qWZ++bzX7&#10;5NNeA66/kssXEOzNn99wy+2+y69y2puNDfErG25P5LVecxAW3VNUNv/93/8dEAkLiyM0KRKwCb+K&#10;xbR0rFhYiYAtaDO8VBqP6y8x4RJUFVEq8br4Tglzodw8YW5aXKYoUtCkECRPRElAseAwD9y4caPU&#10;TLkq9MOjVULwKOcFYcG7oFjyv+CCCwBDpARKmiCh7e1gWdCS7jKAY1y9lRyEYi2oVQHsRiaWbdVz&#10;tdXDXI45QzJKwvvyJ6EWUJf8zGc+I0WCv/3bv53VhVV3rP8EakKqYcJ0ffCDH/zBD36AHvPv/u7v&#10;rl27VimngrBohYZoCb4SInkw3Vhowd7gkr2Vtgeqi7bn/c9VY6mmTl8k5A8U/MFcKjcSqcDs1kJ1&#10;jIfsMH9WYGcNrvTwozcNG3DI15TZoljScS8KfFkatYGkMqDyWkoNAQcKwbyzIJu8tLr03MDC0VL6&#10;B5VtD/p3HQkFjRWVdCdIX3tGNejppFpEWIOzWIlBrnox7wzgBb96oXVNA6uMewIRrvbupMyeLwS9&#10;mSmLBbgBbgffl/HTMLZ4afLGm89557tvmDc/ipOwV7LNQthXUntn1b0pVkdlp+HIEf9zz5UPH8Jz&#10;czjgj6q5TbL5a/6/z6p3nC3sbA3MTA1UAlBXTA3V7jnxNWt8HW3ZQLXgK8exj5mZBxx3Lq85CAuU&#10;BMJCgAnCWl1YZnXgnWIN1KsTCHNo9pUMHXiq0AD2QLqhYmFBq+JiJfcX/wpyFU2rp0gbQZCUeVig&#10;mYKh24obAcyhMF0XGyoALT5YMJSSGKOcaJRLeIHFnIunwNoSPk4Ca9AkEBb7LehY8lfBeJx1Vq/Y&#10;CjC1KoMAtH2E4KkwTj2EtShW2IE/FRyBtyMTnoVqxOc+97m7774bRQJ0YXHgddyN8AxKeMKQZap3&#10;EPS3ugS2IbHwoK5+//d/H+j/G7/xGx/4wAew/TdmSX53Ul1YcuFrUvfVsiFiK774QGTOYKDlKf/i&#10;h0bd3e2r5l5544I1y/xuruIv8r1D5UYCBhjjqWzGa6tGbmBab9EoBpjTnlmVR2d6yJT4V572i9FF&#10;wc2Wx9Kq5dcM/72/vbgHRu8gEC5GS27nUGTxgficvkjRrexZkNm/ILenYJZ20K4U2EO9uODyYPE4&#10;l2oQqd+0eVQL8PIVjkS9aLqG50WLwIQZ81L7g1ljvWXoYsFqDxGbWmalbyIpeEBWHhEMts6nWRYW&#10;Q0GWfPlU+lA8kbv5louWLGvQc094O+H2oBv19bXVH59weWZvPGk1wGhbxPiv6gTTGRS3EAgYlZcg&#10;ajmTb7PxCE/ap5jN+IyvgZxDQBnGaicaceJh/OjgzpyQ5wGOTvH22oWwcKLShRULy3SuAFfSKBC2&#10;08ewGgViTxW2il+Fk1UYJGFWjmF55W0AVpVfKciKsCQrshVgrZ/PJOgHUuNdi1tgMcF/GHIJMXOX&#10;LLE4EICWPJpsgbD4GeUADwZ4JODp0qdErxculk1hZnk0J4GtMtbhlyfC1wqVcknJhKeFX2vC4vEa&#10;EBFLAXQgJK0aAJ1bCPv5z38eLU+iRcwqEkwALvoE9qPrTwz4oKv/4R/+AQYdLHvTTTfBnU/FwpqQ&#10;A0bQHza6n06R0SMdTKaDiQORrh+loj2rL9v03vetunBpkQaC9mgwEqg4WO3TCGnnNFKCH9NkWc0A&#10;fvOFPM4G+HA0Wi2rTMt0Qasgy1osNy2cRBhbBKY1nvStq8FKvBJrH4jPeSHUciBQjQZ6V1V7lpX2&#10;lw+js0DPMcG7jCcvxBrGH20wYiQSWoaxaa1oGrafcAkGoRr9AmLqmui3RgZC8b3ban0RDhc4bfRl&#10;jZtag2CNOzAPRRhHtZDXZSebccIhM6Q+++zz+/c+c+0NF61YOU9Y94S3WQh7wlV3dt1oWjlNC2GH&#10;1kfGZZx243plkq0ylYbB2fXes6WdrYFXVgNGYayWA5TCqY8E8loMbaDoXCAw5O+EUwNlMlEJVdSm&#10;VQ/MCcl5c6Qn6fQ2KcIy8YM4QQDWFSs2OtBp2tB0BIxi3gQxCbeq/EWpWj1agVrRYGwUBrSBtwTO&#10;GL/ziQRPFPYVhiANeFFOtYSS+ZP8KQAJsAcCDchLF7/kQ0ouccAvZeBXYFqkrzQyZRlWzwdz1Zaz&#10;nohVASy6FQrR64gnBhZTGyhCEBUM8I1yp0yUZje1H62IZFEn1Q5+AazUEjEvCGBB22PpAoFt1D3l&#10;HHZkNP3c87mtW8O9R+JlGqdBbGUHIIjyKA3SqI3iqssXKQ4DbxfPW3DBitZ5eJw4VKqOOP6S4z+a&#10;L/XkCocK5SMVf78vMOj4B3zuUDAwEgyOBsOjBLGq/YbGQpExNzgSCA4FXHZ8zfaXykeKpSOlytFc&#10;/mAufyid2Z/K7E2l96Uz+/gdS+3tG9mbGjxc6R2K9mWT6XIlkD4Q2P98dltP+tHRsT3cVa7ik3jA&#10;5x8gQzKvBPqr/gHK4PjMgdl9/RWnr5Dv4VmVam/F6eWSLzDgBk16dCLC4XIkjKuBfCCQ9fsyaAsH&#10;/HhtybmBQsBf4MCHExdf3g2Ugm7ZjaYKxX7sHtHN6T26e2h4/8oV81ta41OblJ+KtjnLwp6KWp6J&#10;Z5ScERZWngY3mJWoGQGjVlBOOQHMAVndHbP7ERoYpZfZfbYGXos1kLfcQMZBfBEI4mWu5EsHHGvD&#10;MBPd8jjyeM1BWJAW+qOEsAKGAmHBDWIWLc6wB5Z6FOko9CnsKPVWcCFyfwCror8SawCXWFg1CWKK&#10;+ETCLkIUN5mEd2NDxI/BFgqvCI45zy+eQRH9QzcJFoM12SwSBYbiSEsbD1JkBBCqqF/xwZSQA57L&#10;VeFXfikbv8BcNqk3WIzOO5JeAJTnAprBtbwj+Uijl81qDgiqCklL1qzaEBqTcRhvSp0QIQwICyy7&#10;4YYbXmvRuY6jr5nqVVsSsqEOgfscwKYTqo0mce6557IYII614bvTw32PP+bbtTsxMBQt5KST5zfh&#10;uIqozbPeJXJWqFJI+wr9bro4P7jgvHnNc2DcwaC5QqnfKQ9WS0O+ymjQzURD+bCbDQYyrj/l84+6&#10;boo9GMwEg9lwJB+J5mOxQixaDLlpn2/UcUbcQCoUBDKOOVWOgYyZoJtjDwXNsd+Xdqqj5XJ/oDQW&#10;y5ba0onmfEOpmuuP7h9O7v7/2zsTKLuKqm3f7ttDZkIShiABlIAMggqIyGSQQIAgIrKi4jz74zzP&#10;w3LCaTksxw8RFWfBEUX41OUnvyCIBNCPSSLoT5hBIIQknZ7+59yne3O8nU53Op3u3O5dxsvpc+vU&#10;qfOeXbfeemvXrs6pd1LazBld06Z2tLU93N62dkr7Wj4pp1pZTX2aK6s5aG2mMmuq/OS1PNjctIpa&#10;URmCXsyaQYzh5unTiYDB1jLrWrljCzftqLITWWVdpXdtSxuLIB8u/jWvaYbatqypNK0mqnJPF6EY&#10;Olpa1nesv//W225as+6hvffdh8Y3nPey5fIkhd1y2I5uydXKlGKZYSG74nFemw9l+WQLUbVCjv3P&#10;g0G/GOyCPJ8ITCAEYAEM62gmzThvtdp0xp6/8iMw6Sgs1O26666DwsL8Dj74YCisa+pjijN4Buh4&#10;Xv3MMAJopYiafpKglbfddhuCq0FbdSpA44SaoO8S25VZdRJ38YDEScQ2UvmrhQsXwiPdUovbwQL5&#10;lDHrOQBN1MkBygsDhgpzwHnqABPCfRaurJuBV+ml6uZe5HEZmT/6+kXEJ+QVvwK9HlWLnTw1g5Kh&#10;bNXLyx4Fqol8UgLPrgoLI08KO2T/Cs6uHeTFYUXsA8ybgsXusXAvYqM2VXpaVj+0/u8r1v/v9b3/&#10;+ldbT//C6PK0eO2YXS7uqLas2XnBTk86aNtHzceJoKnaigbbub4DQbfYebUIlFWbVSheZLE9R9/u&#10;VthArQKF/0z7lGLyvibP8ydvs3Asqc3it7VN8WS42fQ527S3TGuZvm3PttutmTdn3TYt7dW1O3R0&#10;7thdndtERK3av2I2gQOKx42Wimk5joJ0JChicbC2EM+W2iYLBJDDx0VHhYKi96vXath9LbS2Qqy2&#10;tEuMiwVgNbPsWzlHNhoR1khYN7Ad8kVs0QxJYbcovFl4IpAITHIEJh2FhdtBYRG94JpQWIhmWXHE&#10;Guwvo9fkmK4XXtgfJX5VbPqKtInwKUHkQrp2HABQHyEiUlUKR3N1h2KpJ1+pv3qMNMsnBJTMdOdI&#10;ufghcAkRsijBVVlkIDMkGG9XemVW+uM6uc8++3AV94U9U1W2eiKIAXdnbhoGyQEsRKlV1wJDfcFE&#10;OWk0UJ9RXRbSoGOADhWCoCukjx8UNpRpuawUn09VWDw0oLDwhmOPPZbKT/KmtfHHd8yA7WEwMDbY&#10;P/HRMLMDHv/EudvPK7wG7rtnzbU3PHzNX1vuuH27wglUx89SqSUKu27BLguefPC8XRYULnzV1p5K&#10;c093J1zVMMDQ09rWVkUkrVpU1uL18n9ZK47Q/A8Wi80UIV3Z8oANAmCVUMti2wEpa/FtxLIoIhbP&#10;mDqzfeac3jnzHp47a83M1mmtPQsqvQuamrclIDystyiQ5NZcNY+ToubcVNLsjQqf7Fm13RVmwnYL&#10;o9UtGyfYWt5HthpxNGWr7NvYSwrbT2SNF2IeKCxmnxQ2G2AikAgkAhMbgUlHYWF10AVUWCksaijd&#10;qxpPvOnoL+0ydSEwgJZruUjGH6DXhAdA2pBFKQqiCd0kwUtgky6fkiNSeCyFqa3s7ltWBd3U3wCW&#10;CQXELWG//fZ79rOffeCBB9IHQ1Uf97jHsboL2krcJRLMFWYMwaV8+CveCxTOojQShUB55c1UgAVb&#10;LseRmMYirfD3tRrWUAorMS3z+DgT4ARWFmjiSSENOBIQVCEp7HB+MoAR0q9Tsn4m2CQAPmr+Trvv&#10;ufus6VObH3xw3XU3MN6q3nnHTPxjVR0HUNiH2lpRYdcWFPbJcxfsjHsHK7O6mdqpFkum5Kys3GfV&#10;PnzVSGoQxFq8gRqDZc1ULRVSbP8/DLa2Fgu7rZHR/qQWq3raPq19eusMVNjZD24zbdXUanu1e+fe&#10;rp16uqathzoXo59a0Nna1lyF+oufvwsH4anunKzlsx1DQZqnFXuDUR0HTkXg2toYKlhszAkYSEvN&#10;tW5mNwZaqNoM2xjypQo7HFPMPIlAIpAINCgCYx4CYbxxkqIVZKCfs6pHqjVGimzkhP9BWOGCdqhe&#10;SAbIH5InAioxsAhrhSMjB3BNWCaRrcijuypMpRyBS+4rs6Q0CYS0wGLpd+l9IbKUhrZKtAGILDGz&#10;KBZFVnJM4hb6sFIIfyL0knSuhU9DZPVVoD5QYSqJLBobfbnJggu8XFUWHFdkVFjDqSC8COSvgYCu&#10;CyQfMJ6rPB4Y7xe+ld7fwQ+Vw+R4jyeeeOJJJ53Ei/jpj8+78s9X9BA6AFvrxR+vCCm1Tg1zQ6lg&#10;ingkFeGlfDOwv0JbLSbxa1vITmkvpM0+kXX69G1nz5k9e1v/sQ8GXHLa1OmFI0HNErmw5j9gIIGC&#10;xYYEi/G40FACaoGcwW5tNbaOYkDE3doosMoeBLQ2YgzU5N0ijhtGS5PBUPnUhmfOQIalDtO4pODW&#10;zXhR0MT6tmU2FofJ4VbhCNGfQpct26SNyCmFrfTdZ7USgUQgEUgERgOByUtho6tzuZKkzc6PPyV2&#10;5SQ/cy6efpQOGLIIU4RuQhN33313KCbyJ0wRDkrvrq6pT6oxYg1BFTFlZX4u4aJwJ3ZVm4LUylAV&#10;gynNWX775mDexvaSj/LJn2SjBPgB2h4KLjxYek0lqaGbIxgMQYHWpAob9FReEiw2wAmgREkKK1CR&#10;OSnskG2zUENbW40RQYIpnnzyyYcddtjlV1z2y1+c/8+bVlTggoys8GBuLtzlB0uPhPcvvEILeZIz&#10;BeGDgBaqq94BzNEjcxY0ERbKP07yr+YtgNsre7wWu8vCPwsiWy34qzItbFIzCJNTua/JsMXcQk06&#10;bdEkapvCFkFcC2fb/tKoBrebvU2xYJHkEkYoLM1HFZYyCt5cq0D/Z3H3IKzy16Ctisf+K2pY02sL&#10;4l6KnRw2PORbyAyJQCKQCCQCjYvAZKSw9seyVcmcwf89qfoYdBB26A4FITUhQdETo2uyBguCyCdE&#10;lo4ZykivbAevw58LUyiWuxiBS/nTzQ5caGUMAR1qlbKogL4KrsoKv4UIhsCBdZYyciB/tf5yU8qh&#10;Mi78grnqQUud0XF1MJABK6/6dMFNw5rLsjQng9wboMBUpjiN2wzGvuYBoCMiKsBIg526Zk6dcdGF&#10;F1x0wQWV+x+A37W3tbLVFWEIBkvSSx2ba9tY1YTY2votZdFiyVRNLu0TZfFPraVwcVFnVV6NKX4y&#10;a73BILUWqSQnWXiFq2zhq1DbdgsiWfDlKfjB9q3Pgp7SImCr223XNzOANcJiOcN5oxTrwdIv3/Yx&#10;7j532JLmWnbsqS1Gq2ex/bbct8EeX8dMwti/2bxjIpAIJAKJwNggMOkobMAagqsKovwviJonZY2x&#10;womulP5Vz1cSsisyJ7omXXL09y5ScWFKsbC6P5pBBAqQegZFdqGYsQ7cxMuIWu5GK9nVG8FYWgar&#10;NwSsGp4dPGVKLzjjAXeHkcC2qSQk26Vj1BYOIYtVuAriLjIS2TqUJLhBYUOQDnHOatTN546NBTfo&#10;XXxT0LhAFStavHjxsmXLVt668qc//vG1V1758EMEtyq8VUt+2vWP69Cj2KKqtolVnzNBzSjMqj24&#10;hk/iGKuyPFN2D6AOJs0YG0YuDb9Vz0gxYao19bS2CQgUtratF74FZiYZTm77HTDA7WGueA5whm9r&#10;ymvRNLRAaxhsO+i1xqlRhWnVjmtusv3/+r5y59taknPH4zeoeWS1E4FEIBFIBIZEYNJRWPq2EA6d&#10;PVe5lBGWlUi+0knUBEcM/wHjDNBPq5/R3caUrRtfOVUKRVD94qbKpWqxxDEI5dXgXJyBmJKB0mCr&#10;rNMiVhcBCth8iwO3SJC8Kt9yOQfSa50Rqaoqr/Itf8IS9Jp1LpkKG9wAPgG3gFKQgYrFWq4ycw32&#10;E6yUM2RWuiOnzq8+e1BnJ3AlE0Na3iTPAIYqhUHgOEYsf/YrXnrwE59401/+8t2z/2v5iqv/3dLd&#10;0zqtu7PSWS1CruNUUFsixR5bxQ5dHUQu6O5Y39zzMMRuyuz23iKgKoV2Tykcbfv4ZcnnO+isJhFB&#10;Bjww7IBfYcNYiEbOMclJBqVc8hA0c2p728zpM9nPC98BFoBV2yvt05vaW1qhybNnFW42RRTkHXec&#10;PWfO9FkzbQiF40G/B3DYm40uBOPCbbZEtR0HOoIqWmuxp0Pxr6e3i388awFGcx+MZNP2HJRmSgQS&#10;gUQgEZjACExGqiEtozvUG5UDuk89O2PungPF15AqnfCN6ELhn1fmbXJc+nt7ert82C2FyIMVWfWO&#10;VXmVd8pQOU+CzrI/wooVK4g2IH+VvJo/tjOQpyroQmfJxoV61uoXISdQjg1iHaIs9ILq8ezuceBj&#10;lllFEP1gGAqHfTpf/5xyKGpJW0flZ+KgJxzwvOe/aLc99/7DFct//rv/ueGWW3B1mdUyrdpdbWtq&#10;7e1u7uqpVHsJJ93c1l2Z0l2Z2dY6vYWv2LkLD5KOzu7OwreDTLUU2mRZI/dkeAjIdLXneLlGzJB0&#10;qrzq+Vo+VpT1Ki4vAmuwQKw/KeXqLRCSf9hPsFKHRpqfTSlSefgUjxMeLz5d5KlzaCl/NSrvJQtJ&#10;BBKBRCAR2NoQmHQUVt2LBG/T01Tx1TNlohkOsvay8leS7q3hBqpTY1DGEKvUrqSw4ZxH+cZqVUx1&#10;NwS9BTigHKpBfSSs5QTldT8FKawkWBWWpyA/sTDJIB8NbU/dVE9HJ3ZRYfEoMPgXMhtflamnFDak&#10;aKUvT7psS3yoZDj7QlDkQGUBe2uz8gaqz8zpU0865ZQnHr7oltXr/vzPO1euWt1JyIHeTvZvh7U2&#10;s8Ese6A0tbD0Dvmxt6e5qXN9paOjsp6dq9Y3tzRVUUNZ5MQetSX+Wp6Ul036+spOBTH5LhdUr9V4&#10;lGZVauMYf4HC1GfOlMUizjN4Y7kWNoZ2i2mFz0AMAoN9OuMftSoL+UFV6+isj8NnUNVg256vc8se&#10;SH8byAayqolAIpAIJALDQWAyUtggaoVcVVNG4YJB1+wRXeZV7i+jo6WzLC+3cj1+9PrSuxBri6Xb&#10;/fJVTNnLlV2SFTqZnbRiGKXJLMkpdwz6qHIM5VWRlUDHci7X7iiPSStjgtj52XB8JI8RjmC3isSU&#10;E8rWQNPxRlabzzKGKsGW4PmB/GM4tph5CgS6enbedcH+Tzl0+4V73V2p3LquY/WU9lVt1bVNPeua&#10;ujqautlTq6ept6PS091c6Wzp7eQtEzigwgR6b6HTToWcInsWGwpIE1VbtSs+++IJGNu1Zpl92xnU&#10;3APKS6nMqWts+BLEMZ4FRVSsGoV1gKcKGzMPuqnEiCgcchxflWtlxYLplu3nEf+Bfrsqq60hLYe9&#10;xcFAr5i0rkQgEUgEEoEJhsAkpbChxTqT7pIpiWAsXZLg8ukrV2WMg1hRbp8aSTFVBUvG4CS+Ipb9&#10;esxyluVSCatCrP5/5Wxxd1VbFVmEWPNzbVkwCzdHT25wiTc1DFddmEod6awTsbi7hEZHRnm/Gjb1&#10;MRm3IYCdYO1k7B6nRvsOPPjJR590Usu22161et3/rlt3y5T2zulTVjV13d/btbra+3Bz77rmSs/U&#10;9rXNlbtaW9cSwW0aEYLb2Eagq7emkf9HFKpi8KUpBpcNHTTiEji2kbAasVW26rFO1eXj8JOBCRel&#10;FayU3RSKu4RTigS0rvnwZ9w9GLbeCAMHP2UKW2alMVKyKDVjj8MhISYQxu7d5Z0SgUQgEUgExhCB&#10;SUdhA1t7x/BPhRQa7go2pgsBydlJj2NRl+JWqKcek80gA87vq2jylbIo5EAeqUdB1IGr9L6VOtu7&#10;k5/VYKwYM3EMvaAoxU6DyxqRwHqqgYXAxo2MZyTnKK/+LjOYEMmUxPwziLI1LE/dhsIqLCbqTH1i&#10;r7LgK2NowBPuVni1Vip777XH059x0t4HH7SyUrn4wdVXtLSunDL1rpnbrGxrv7mp+s/mlltb2m6t&#10;tq3o6r2+uXpH65T17dObW9l5i+aMxtlLQFd1TVNInr7lSPFtDLc0HumsC7BCteWgfKy6T3RYAsg+&#10;YtK9ffszB20NQ7LVmMptRweGcqOoOw5W6vmBmR1uReFlFpta7IRrHvlAiUAikAg8gsBkpLB2cnRv&#10;Brpy2VZE0TIQrGxMiikfJYX6aAZZnbojf+qQILkMfkkPbZyggRTWa3VsJYVLLpmhEe62BQeFRgTx&#10;tbe2Yy531fxpNbiW/G7WZQwj2YmZpTIcSE+j8rIcn0Ju6i1k+foPuCmDKJmksPoPCFdot0kdRvwb&#10;U2yzVelhvf/++zz2+Gc+Y+f997q2qfLn5pZrF+zSuXhxdenSjqc+teOpizqOXLTm8CM6Fx01b9FR&#10;0/fdvzJ7XncTb5D4EojlkMq+SBFlthpCbPgxR4SsoLDy1GCrSqrBdMvHtcCy2FL/lrcOzIrtZPuG&#10;fGUENM6yGMyxhHiDY6cQWR0ExtjPAVt5isBjT5bZeV3rGPHryAsTgUQgEUgEtloEJh2Fja6O7lAf&#10;Uw7sXPmMk/bEkDMXSNlTymghcwbA0j81HA+C4EpJyWnPLVmUFjjdGZ2uJNIwBYapMhItf8aKrpB1&#10;uba8JFxOLBeXaFIsJ9HPYvtZF4PXCVc+l/6samOS2rI7hBUzeT7ii1nbSGpj8UQ+bMqxI27weAIQ&#10;KIt/c+bOPuHEpQccddRdLdXlD65afejBu778JU9425v3ecPr9n3j6/Z9w2v3e8PrDn7XO47+P6c/&#10;8dgls3fauau3qburm8n8Vhgs/rH9KUieBDQGVLGWyzMRYCvcTqS8ZtPwysfFnlglV9cagX1kWVV5&#10;DKP9eMZKyV/lzWU+Wsd6tSszq90GhY2cAy/3TKQRv4i8MBFIBBKBRGArR2DSUVh6zXAPUIWVNUrX&#10;7GWDltl90gEHY4vdXPX+lMg6kx6LunQYVcuU/ElhOaZkDmTDfuumXAYcICdfQX8JB0to2Lvvvvuu&#10;u+4iWpZ+ulJbObTV5qaSV+5Iaeivbj0vHZG/UhPFV7my6qncWs8Hqx2YuGArgsv6p64Raswq0EFw&#10;ycCNhMiiZCdbud1vtdVjPNXT3NoDHexpnj9/t5OevmzPgw69pbv3f/7+/+6dMafpwENmLHra1CXH&#10;TT3mmN7Dj2g9+pjK0Uu6Dzpg9XYz1rY1dbVO6WyeVm0vArrFaq1whvaMYV/LO3VJJcvOBsFZwxtB&#10;xbTsCdNKANrWatdUlpR1N/HOe6ZWmqod1XWhkoaFyETL5YdlFrptaf1f+ZL4yjflUC3mPaK1xhBL&#10;ohztN0jzVvuis2KJQCKQCCQCm4nApKOwZbxCMpSoqfGQVFuljBz7rauXdDwgp5zS2Fg6D+jSGuUb&#10;7kqWSZl6I5TVyhCKvIXF8glhZakW5JUEiyXBYkmEzfKMkWKpgAVKiF0xJnuWksb8frmbj/PhLWD+&#10;kMqUoq18BF6Q+yrEBjkoa7RxubfWNyPTCBBAEu/uqTlm1DROtgV+xjNPnjtv3gW/+e/v/vCHD9x9&#10;V6W9ratjHdFfq22tzuL7qoMLKnOWWWndcbgNlEmtImssOlT1VARVp1eq9y59amixLVftLyyI4Vjx&#10;r28cGOqpt5A6h1u2JWiWg0Fk27TpaXhBZMPsLaFMZ62eqXw8gheRlyQCiUAikAhs5QhMOgqrwqoM&#10;6TH9vzP4Qbz0Hwh/AJVLe1Nl12C0hnR1rl+/AgkExaq/clLyKvkrT9zbJZedUyWjehHIWSWs7MVF&#10;uq+WOOB2lBb153aQAzxfXXyjWBVcUyoQ9Q9/gNBi66Qvq+3jh+4rvQ5OIG4+Y8AS+m4551Zu/Vth&#10;9UAPwii36+3umrvT/FNOPfWoxUd3NTed94ufX3zZpWzP1dTW2jKlHWGz5qPd28M//les5Hokpu9A&#10;x9CB7qGKo+GoHdHfYn7fEVfZEcUzwWtZP1bct3bb4r/Fvz6rDhk4XBTKIu5wjETrssWFucZQ0Fbs&#10;kCzmEMKYh1P+Vvj2s0qJQCKQCCQCw0dg0lHY6NtCEFXLKRNZNcVy9wmgalEqQ2qrIXZGDyqtLPej&#10;MkIJLsfBO+MNOUUbDoixYiYUYnWmqK0Ltgg4wHSwlJcS+BOioGuszNK6STpDGS0rqbLSUIKD8QQ7&#10;l+xGIUFcgr7IIcIZQwYvg5HEZxoBAj1dxHsttM8C3tr183fd5fkveuERi4++8ZabzzrnnKuuvrqp&#10;hc25qrXYvOStjcSwuhp/5X11Mn6p6bgbTBuskmOSGN1pNiqpwV+1ak8WlsZSrmL9WKX4x3/JWG2u&#10;tvb52ob46oKtgY4lYW8bgSgapg/i3SX32m00QL9N/joCe8tLEoFEIBFoXAQmHYWte1XB4ej/IGF6&#10;uAa3s7MMISoyhwzpmejmBxJfilJVLdNByZ89NJfTwcfaLCXViMfJAcuzImAnUivervJXBVdK4O7u&#10;kBTFSlslItKasv+ArDSe0afT65ED6ylRKHMIXR2C0fqVWq9eB8rYG6Tpjds8xr7maKxaHdImhgW6&#10;eAs85fDDlp323MfsufC/f/vbH//8Z/fcdy+vljesGF6osH10tzj21W6cGvr6yilspsxTnfonhRdB&#10;fGvMrmZ2CqPGrOxqaa62FYJuOQ5xmQGHOQXR3Di2Wm+kaC8eRGnBbpO/jr2t5h0TgUQgERhfBCYv&#10;hZXbhboDaeBPvVdj1lJ26FooO0velo6GIVlJOPgsBLCa4CoPjsl3GV685johNu4lh+CTwmPPJPmr&#10;i2+M0xkxYiWv4bRgHSzBDj56fcWq6PitcJmaB0cP4isp5xJ9IeK5InKCrhf8WfavEM8Aanwtu0Hv&#10;zttXzK4x0QpjC5wEWtrbjjv++JOfeQpv4rxzz7vowovwMmlnI9niXVYEvXheXhovrj9ucXnEFcfx&#10;9jf4bZm/hoAaC7nCTmqDnlpEAmpQ3LSQ3tn4ttJSjMccDoWdBxktn7FB1fHUjbyyGE0FeS3bcxi8&#10;JcQIs0FtIKudCCQCiUAiMBwEJh2FtR+Vv0q/gt6JFz2rE+563YW6KUuIbrisS0W3GheWu20jE0kK&#10;67hjXKhK6lXRASuOlglB3VcGG7LOSmWRIShCHJQpiyWXqxQPXlazQl4Nb+AgrG5pFkkuqwQ7HLPL&#10;PIMigHNAKYa/vqUdXZ1z58xdsuS4Qw859Mbrbvjm17+x/C/L0Wn5pwkV/2FxVaHdFh6xfWa6IZYa&#10;9x34ZfC/siF5EmuJILJSW/gzOnFBYYvlXEVA2GJt2X++/LDn8nivbOEbobDxVYweHYlFUcGAy2PC&#10;crtLG0sEEoFEIBGY2AhMRgrrG3UGvDxvHn2h3q6KYXXOoOTxwvIkaXSr9qCKo0pWOgagpNZ5IwR9&#10;DCps125R0uggzXW1pUxlWren9y4RO1NOYwdfTkFQuIVXhdQaem0ZEBlDOA/oAmvh6s2osCz5cksz&#10;jqUX8ewTu9lsuafDtgqv0mKfrcIgcGytMchirHLoUw597nOeM2fbOZf83z9efeXydavXVmrrucqm&#10;2C+C9/mK1NmA7y5so/wUA03FzA7kvEuw2GL8U9sJrPZNzdyKsASy2Tj1SJAEW00w2jA/jX+wFFUK&#10;aT+UV7+yycRnXTk5mtpyVpolJwKJQCKwNSAw6ShsyKuQM+Nh0RcatNWkmmjnKpclg54DMjwOYJBK&#10;uaToRO3jWVYVgqgFUhTncQAgp+u6VEBdLyUXpBzOSD2VSGMFjN0/nxbLJ4RYJcwlYhTCTcu0wMt9&#10;hOArPpc2x00tliQ35cA4YlAWa2JVXW1mBXS0ADFwC9rqLaJYGU/wnq3BxBurDk0t1WKBv2v8sUx2&#10;EMA2CFPQVJnS1rJ06fHPPe3Z67s6zv7W2T/95c8qRQi1Cu8IFbzYJ4tIW1y0vqtzTRH9LWYYyvSx&#10;PNwKmy9n8IV6hszllXkOUSyhWMSF3ksFcNntcyYoyGRcW+ayYSExWIpbD/Z2op6Oo7RADDsulMI6&#10;ZCIFuy175ngyUyKQCCQCicCERGDSUdhQK+nenCh3t61QEOV/8clbL0s+Zf0ypmI96SUqVeUIA36r&#10;O0Gsj0FDdW0Wic1g586dywEZVFg94w6x4QUb29ZDWEn8ybdklhDzJznjFgP9BEKU8nGkOBICxTZ5&#10;hn9G3x9KWGzuELsqKNBK5UOvjXImZGsZx4cCbd7ybrvttnjx4sMPP/y2224799xzr732WqqEUfEW&#10;HGu5JDEcsh0mhQGPoP5hAHUHtgt3lO2uOYoXx6NHGYMuRysrD5aC4Aajtc3GqsSg2iN45LwkEUgE&#10;EoFEoCEQmHQUtlCKaimm0SWyrsFSuFKCCvknWJ29uNPodTzPYmWrykLhSxAE192zIKYw1B133PFR&#10;/WnnnXfeZZdd+OQrI7zuuuuukBXOkG37WtqhP3FsCC3YqkotVZL4Ruj4cJ9V1vWJrHCcCc6tgiUf&#10;pTTpbFyiTkwySq7cqLx3FwMAHWGVxEwNYfqNVckYVBx55JEve9nLMIcLL7zw5z//ObtguBObvhzx&#10;7urU0BjABCMc5sHgKBVBEQrzqzkQFG65fQG+hllwX7bBKLINTTssK8f6zJjCg4IM4RFUHnDGUzfW&#10;u87aJgKJQCKQCAwHgUnHNoKhygnoIGVpbuJqOAIJXyxd4lsyy1A54E937bKEoML+GfP1Kq+GGYJx&#10;Qkx32mmnRz/60QsXLtxjjz3YdWnPPffcfffdOfAYFsvesLBPxFQICiyWxMlICxYsgNRut912CrRu&#10;JEsvziUeWJPgkXVUso5b+0SSVxXW8L6V5oqM5F6nAqMTRJI0xI5lAWwgMxz7yzzDRABb0iYZ/yxd&#10;uvSEE04A+XPOOeeSSy5htwvdVMjAWzaAgPMAOpzUBdAY5h3NthEVtlhAVsSF5ROzqx2PXjhgzcmZ&#10;Af0ZSD5jfBXDs8hWnmrYpMfMzIlAIpAIJAINh8Cko7DRMdPtycmcGXeT2FAZOVB3ZCtXXD/5UyLr&#10;VRE2K6iebrImdSN4AwQCcgm9MLwrvBP2SYKF6ELAGSRVviVFtCwuNCdsdf78+Wi1MFfoL7wWCZbz&#10;82qJC2En8uyQ34J2x/awoSuXZbmY/fdZlFddwRacXqoaOIT/gIjFp3hKW31qN3lquJbQEBXWMxXD&#10;eNaznoU7wY033njmmWf+6U9/0pNEAhfMtUxeg4yO1mPiQ0C0r5oGWwQkKFwKatt0bWr5g2m2A8XU&#10;mEOQuZJCmeam4UUgRDbVTa1M5k8EEoFEIBFoIAQmHYUNL4IQKdV47Bcj3Kl8LvQeJ+tDUnUSP9xb&#10;ncQ3SgDMEn0UeirXhG1APfEHIPGnGxPEbgV6u4Ybq6othVACpUFqOZDySnbd40C+63adLiDjTz1l&#10;LSoUOCusN61fkdk/KZbCI7PTsuJQpuMRJqyOMaiNyVn1AOZeXK4uy2CggdpAQ1SVYYMypD4bhxxy&#10;yLJlyxje/KqW2IiYN6vaiq2GbZdJ3sgeczCK2d3b1d1jsILaurMafR1F1hitrzwfor8vXzknYB4z&#10;hHNLjNlG9rx5VSKQCCQCiUCjIDDpKGx06tE12u+6hF+RNaIWSFthBuo6ij3ywrpVX3A46CDkMlZo&#10;KbJCExVZy2uzpLDyUbMZsgAWEuyT8mWxclO/8lsPZK4kcvIsViySDJts1rMvlmd/wPmgqkqtERsB&#10;HqD2rFvFwFXtOiqEs69uDFKrGBuUwyk0SjPY+uvJq7SSTqZjbDjFPuMZz+Bg+fLl1113He9Rqygv&#10;aSo/16b5qPbnHhQZotDy41Flp9vmagv/L7Y5cLPZUUncN1xxNGBHibLzcCEI3+5Qbbf+V5k1TAQS&#10;gUQgERgVBPr2HB+VsraqQmSc4RsXx/fff//3v//9r371q/T6Bx10EM6p8teI18MlSqGwwyCUrpSS&#10;O8poXVYSupeCaLBbAwLYreqcqndBmf9JNVxNxbU33XQTtbr44otxc3znO9+JSoq25L1IEu7Y9Iur&#10;8HDgQb773e+uWLHi1FNP5VlknD5p3Isz0lnOlP13w4lC9189EPwsByvgjI9QXlUTL1o6RQa4ODmv&#10;uOKKf/7zn8ccc8xXvvIV3Hy3KnsYZmU2X7Yc5o02NRv4y94UYjEMXtPll1/+wQ9+8Pe///0RRxzx&#10;yU9+EmmWDHp01JUfzzXwq02tifl7Kh0s4Kquar3jrLtWXfDg/F13mPWCbXoXEWdrdPa2iApHQ7bm&#10;2JtOMhqkFqgTMDkdyGGH119/Pe3I1r05acT2MNjvz+ZUJq9NBBKBRCARKCMwYSnsYK8Zx9azzjoL&#10;snjzzTczQc/kvuSVvlA1UZYQTgIuk1JuLK+D5hIJaCyf8k+47wZvzbXlzjguVP3l8/bbb7/oootW&#10;rlx52mmnve9976NuA8uhBHx2YZmIbRywIB2y+Le//Q0Gib+silQsbXF1F737BusjnY1L4k9J8AZv&#10;vZHz3ghsoRcnnXTSpz/96YajsGWyskEWODY/HINxplAftc94d2efffYZZ5yB58bb3/52HGTR7C1h&#10;xNxrmI+5unndrOq01tubb/3Zylsuun2b7efuvmzhrCNmrK3eP8wSRpbNIMrhDhuuPlq740wo7J13&#10;3rlkyRJWSY7sLnHVqMM4WkOIzXyuvDwRSAQSgQmAwGSksD/4wQ9gsVdddRVqFpqNhCBEHcmBjBba&#10;ynomXnMs9o9JUplEdEhxfjB3wKAdcWGZYlINuCMBknCZfc1rXvOmN70JDXgw6qkIx1z/pZde+pOf&#10;/OSaa67xQax5WW9Ted0kSloXxyCu3ch56a83glszwf3qV7+ahWiN1TxGnayM7PEHq4b2Y5lanX8y&#10;kvnABz5w/vnn77XXXmix+F7D6pTeR1aBYV7V3VZlTNZyT+WByx58YPmamXNnzzty+8o+PR29Dw2z&#10;hJFlC5/sMHVxCFNnDHnffffhunPccceNowo72NMlhR3Ze8+rEoFEIBEYiMCko7BQUsgr5I8pbxSd&#10;YAbRtYS+JUuIDEEQ7TKduAwm4YH5N2hnQWHrKGa5S4Y0Ezlr0aJFhx12GMJqlDNYmffeey9PwVIe&#10;fQDMP3wqFpJzmZcPRlUHazyQ6VDFjOjE8rV99913S1OoLdGYhw/dlrj7xsvETsqvKYgsB9jzZZdd&#10;xtw6UwoMIVyJyIsYlUoOZnst1fbu3s62rqa2e9qqd7a1Tp3auVPXfTPvw+NkVO67ESofdhsgeEaP&#10;AkMTsNBt7733hshuJmUcdZPYzPqMCrZZSCKQCCQCEwOBR6SdifE8Qz4FYiGzrkx509PTncC69ARV&#10;xbRTDF2WM+W1XGXOGq6udZdshMIGzS1XskydOQ/zc/Mt41KVVV6v0u3P8wqfg5FOKfWmUtLBANxI&#10;Xz6ReuU6pXNIcxr1DIPhXH7vjpSEHeaqqeAbHeGKMdrBHEJGq8KtvVM7eh9ubWvepnnW1PUzMNVV&#10;Lavv7r5rau+WjadW5q8Dn8XRlFvf6cC9mfY/7vYwWu8ry0kEEoFEYOIhMOko7AaFUk9GcNNytxfL&#10;mOrevV3pRmTXuvzSzYE9YlDhICVlpjuQwpYdHqywzrgDa7Jxgluu3nCkpsF4amjP5QzlhWgN12Zi&#10;JDMuNR/sXZRpa7g7O9YKUxT2sOQtWv9qT7Wjp6On2tnW0lrtqUVLaO5dU1nb3t0XOWEz7z6kvfng&#10;AZfjOv4cRQV6gw12M58rL08EEoFEIBEYLQQmHYUVONUaVdhgorIx/iyzyQC6jlsEbyhnIA/OACN4&#10;N3HrYCTlLryuO6/jpmVCU1eZglcMst3r6MpLyl2urXHh2kSSZkfwQkd8yWAUtoxnnaEynwD4rkr0&#10;dfMiRmaHm1BtRmTNle5KF9Fgi+25aoEIiA1brfTF0NiEojYl65ADjLC9UQFhdJvJpjxo5k0EEoFE&#10;IBEYAoFJSmHrUNnUCcc6ihaUYiNgD0YlmfBVOStfu/H6yL/DnWAjN90IldxUljnYsrA6zjQqvCFb&#10;7XDeqVZXtisjoOmFPBgVHi1s+4ZwBW0t9jQgKixGSVhYomqNShpsCKRPsLcoDzV5duPTbabnQF3l&#10;k8KOytvMQhKBRCAR2BIIJIUdIaqbSgE32DWWe1yjXymeDVY4512wMsxKb2Ylh3kXsiEEun5Ibj1m&#10;9x1+DSdATjlrncNJzAaUbWlTh2QjAKe30t1UqbI/FxSWbQ0KERb7RZrdsoEQhqipRDb8KzbfoSUp&#10;7AhsIy9JBBKBRGBsEEgKOzY4510SgUQgEUgEEoFEIBFIBEYNgUm3weyoIZcFJQKJQCKQCCQCiUAi&#10;kAiMEwJJYccJ+LxtIpAIJAKJQCKQCCQCicBIEUgKO1Lk8rpEIBFIBBKBRCARSAQSgXFCICnsOAGf&#10;t00EEoFEIBFIBBKBRCARGCkCSWFHilxelwgkAolAIpAIJAKJQCIwTggkhR0n4PO2iUAikAgkAolA&#10;IpAIJAIjRSAp7EiRy+sSgUQgEUgEEoFEIBFIBMYJgaSw4wR83jYRSAQSgUQgEUgEEoFEYKQIJIUd&#10;KXJ5XSKQCCQCiUAikAgkAonAOCGQFHacgM/bJgKJQCKQCCQCiUAikAiMFIGksCNFLq9LBBKBRCAR&#10;SAQSgUQgERgnBJLCjhPwedtEIBFIBBKBRCARSAQSgZEikBR2pMjldYlAIpAIJAKJQCKQCCQC44RA&#10;UthxAj5vmwgkAolAIpAIJAKJQCIwUgSSwo4UubwuEUgEEoFEIBFIBBKBRGCcEEgKuwnAr1u37swz&#10;zzzvvPO8pqurq7u7m4POzk7P8OeDDz54xhln/PGPf/QrT27CPTJrIjBKCPT09ERJGuH69euvvfba&#10;r33ta/fcc8+VV17JwbOe9az7778/DDgOOPnhD3/4z3/+M1dRTm9vb9g8B/HnKNU0i0kEEoHhIrBm&#10;zRqydnR02Db/8pe//OhHP/r73/9uG49eqdz8b7jhhp/+9Kd33323l5AnmnBcNdzbZ75EYGtCICns&#10;EG8jCOiKFSte/OIXz5kz55RTTqH98zvS0tJSrVbXrl3b1NRkKfzZ1tb26le/+hvf+MZZZ53FLwUn&#10;+bb8a7I1vf2sy0RGoLm5r3XDXLFMHvXqq6/+whe+8NSnPpUzv/71rz/2sY/95Cc/wYxbW1slrxzw&#10;iUlvs802p59++pe//OWvfOUrlKOFcxWZc0g2kY0mn23rRoDWN23aNDogOhpqeuGFF9Ki999//513&#10;3pk2zre0UFurn/RBNO3dd9997ty5b3vb2y655BKac+SJ0am/D5kSgcZDgMaQaeMI0HOjrR5//PHf&#10;+973YK6R+aGHHopj8nCMTMvnqlWryHbUUUd9+9vfTmwTgfFCQJtErXHE9dvf/nbbbbe9/PLLNVR4&#10;6nve8x4463333UcehRm6wLKFo8WecMIJDMb4yt6ubPPj9Vx530Rg0iJAC+XZH374YT7/9re/LV26&#10;FG1VNDwJYQ1waLP+6Sd895BDDrn++uujOXPgr4Rt3zaeKRFoIARShR1ahaWbf8c73sFLfe5znzt1&#10;6tRQoWbMmMHFnKf7Z1zLcXt7O78CM2fOZIj8uc99jqv++te/OhRuvMFN1riREVCPCTFm9erVH//4&#10;x7HJgw8+mP4M0WXKlCkqNOTBXEOGwcK1WPq22bNnv/Od7/zUpz510003CQY2H84GjQxP1j0RaEgE&#10;0FDpcRBi8QV6+ctfvmjRIiYGJRzRcnkw3QxoxWixNFh/CpYsWfK0pz3t9a9/PccxMWgGzlByzhY2&#10;pE1M7konhR3i/dO1M2z96le/+ta3vhWBCmbAmfA3YuB777330vL5IZDa8kPAt/yCMLmzyy67wBuC&#10;TExuS8unH1MEsFJsMgbTeMstX778hS98IZWgP7NLIw/mSndIH4aV3nnnnfoeILXqJMPxEUccwUkG&#10;Y5TGeS08fQnG9F3mzRKBEgK26+985ztXXXUVKizt1A7IPoihKRMszAQ6UiUhwTAcldS+4AUvwAn+&#10;Bz/4Aef9cfCHwuLTnSANreEQSAo79CtjvnXhwoVPeMIT6Oxp5A5qOUDTwpvwJS95CT4Dn/3sZzmv&#10;dsW35OTgtNNOY+3XddddN/Q9MkciMKoI2GPROaGw3nzzzYip9HZ2Wpx0RQh9G50f6U9/+tOyZcv2&#10;2WefD33oQwzYmEaQqvJJp4hs86tf/erGG2/kvH1ednWj+q6ysERguAjoSIBu8uY3v5l+Z6eddqKl&#10;q6qQOPjWt771zW9+86UvfelTnvKUT3ziE0wDwmj5EXDUumDBAvoyhBV/HJRp/SpTItCICCSFHeKt&#10;0f2zlhP+ijs8WWnzdvxvfOMbkWaZyvnlL3/5nOc8B432ox/9qMu5IK/k5ODAAw+EB3zxi19sRMvI&#10;Ojc0Avi0UH+JLPorjgT77rsvx/R/klesFGNm8vHrX//66173OiTY+fPnf+ADH8CY//GPf+geQ05M&#10;+vGPfzwGH90eMw8NjUxWPhFoXAQUTS+44AKcfHBsZdklLR3Xdp4IJvq+970PMeWYY445//zzTz75&#10;ZP6E6fKVCzqhv9OnT2ewCq812IjLN/1ZoL2nI0HjGsakrXlS2CFevV6AuATwGS4BzKiyUpsfkUc/&#10;+tE0e4a8TN/8/ve/dyoH8sovAucZ73IVYYzSfXDSNrDxenCXZ9G9wWKvueYahlIve9nLsE8O6PDo&#10;uvR/xVz//e9/o8KyVPmyyy479dRT6d5wfuU8eTTj3XbbjQuJ2sOzcC29YHZ14/Va876JAG2TXumB&#10;Bx547WtfSwuFntL7wF9ZrUXL/c1vfkP8AZr/85//fHL+7ne/4yvDFzh5wmQLV0GCHaPaN6nFRgyT&#10;BDkRaBQEksIO8aYcreIyT7cd8zWMfQmbxRhXTevWW2+la9ebXh8juQIkgMTMrPO2mRKBMUOADkmi&#10;iSkSOZI/1WVJdHg6syq9MIFAD8cB3FSpFW+58EPgTwwbY2b5MyM3+8Ls6sbsPeaNEoE6BGiGZ599&#10;Nj0LDZYmbJMkQV6ZLZw3b55+sYw8CZxnUDy+Df91LuFaRq36D3DsVzb5TIlAYyGQFHZY74tm74JN&#10;l8JwgJ/r0UcfzRYGzL1++tOf5gw/KE7oGAjWXwSjFOXyl2GhnJlGDwFHXCg0MSfgWmZMNGYVdY3F&#10;ULVqjplVYBYSCqs2o91SgosUDSdJCRlhY/ReVJaUCGwCAjRMFlrcddddDERx6aFh0pxp7MylwFY5&#10;6dosh69EgCZIues3wn/doCKKL87V+FU4FWxCbTJrIjDeCCSFHeINBBMlnwu3Sfxw3H777W94wxsI&#10;K83Al32M6OaZ2TFQkXyXM5BaflBy+ct4G/lkvD8WyNgJI8RcCe+KkkpsY6wRE1W2cbilwqphG6Dg&#10;SU96klfxrcEHjBbJJ8euD8v1H5PRpPKZtwIE3IWEBsgn/QvdkyNMqsYxrTtWapLBiUEOgp5yTBxo&#10;gz9GA/exHNBuBY+YVUgENgGBpLBDgOWvgH6BtHwHrLDV5z3veZw855xz2KKTnxJjl5CHHxeDRRtW&#10;2h+anHjdBJPMrKOEAGqNJW233XYs52I9or2Uyw2dhaTDg5ViuhgwpBZdh+0PiDyg5wzZ5LXknDVr&#10;lnFkM6jWKL2fLCYRGAkCjCRpjHQ0NFi6JP6kRXOGDbrYuIRwWhYqbUWvxZMtuiRO4gUH2fVC2rJ9&#10;k5FJksKO5H3kNeOKQFLYIeA/4IADyEFcEts5n7R8mCvLX1j7GU6EBt5zEodfB31huYpPfJKMUpQp&#10;ERhjBNRWmSigc0KLVUnFaLVk5RmYLkSWYyQceC0ReRBiyYDpasbOVLJGhM7PfjECSY7x4+TtEoFE&#10;gAZLJBwGpS7NNAwOsLzlLW9BW/na177mFIqsFHdYZRfd20h6Ae21114S1vCYp2mn1JLW1XAIJIUd&#10;4pXtuuuu5CAskd227vOE5aPL/8UvfqEiBZ3Vo4iTLOt2S08XcXO85557+jORKREYSwQMGIkpPuYx&#10;j+G+P/vZz8KnxQA6dn7/+te/6BTlpnR4/MlGBoaf5Ax9JIGNMezHPvaxdo0ZXmMsX2LeKxEoI4As&#10;gv5KY+QkOxQw7LQ9cpLgd/z5/ve/n8Ve7DrLkPXzn/88fu1E05Pjkocm7IaR7JdedgfKQWmaWYMi&#10;kBR2iBfHApenP/3pzMWoS+kae+yxx/KJL8ErX/lKFnQTzYTfiCuuuOIVr3hFeSk3xJf1oWxLmz8Q&#10;Ddo8GrrazAbQvWF7zCRsv/32f/jDH3gc45nrP0dcdBjqu971LuLB3XbbbZjxD3/4wzPPPJNVILEI&#10;jE6RWAQ77LADZlze06uhkcnKJwINioA7nMNKadEMOHkKYzxzcOSRR37kIx/hz1e96lU0WMQXKOyL&#10;XvQiB6KOWvkWZwPGtIceeqgIqNGGs3uDwpLVnrQIFFvVTdqHH+aDE6yEMNHIq/vtt58zs1zISSIQ&#10;4WVIaILjjjuOUNLf+9732L7vxBNPdHE3vxqnn346g2BHvZkSgTFGwBgC3pRJRiJEMqaKBcj6w2Gf&#10;zDyy3zpUlZ04sHO6N5ckqstCgtl/jtjG7GYZS0Aczo3x4+TtEoFEIBo1kXDYTOeWW2551KMeVW6M&#10;9ERf+tKXaL/szoW8QvwBpwSFbuXKlWzQxW4mxDJ3I8nwheXbbNRpYA2HQFLYoV8Za1xYs7XjjjsS&#10;C5bfAgMVbeQyO3g25ORHBF4LwQ3iO/TNMkcisAUQQEllrEXfhlRj8faFfrqSQ+fXuLmesuzUddBB&#10;B6HOMvOQzHULvJksMhHYZARotitWrFiyZAlTKITNKpNUylJSLTfnaLmf/OQnv//97yPEbrwL2+QK&#10;5QWJwDghkFLK0MCzxoW+H73q0ksvJfeQjV8e8MEPfhA3A/hrOSbf0DfLHInAKCGgkxz9GQdMILz9&#10;7W/HGhlZBX/lwAAa9HZGJIg7M2yDv7LM673vfe9rXvOaxYsXRyxYZy0zJQKJwNgjEJ6ve+yxBzuc&#10;/+hHP2JdV4w8Ja9GcoyTnuETdzjchNjBK0PAjv2LyztuIQSqMK0tVPTEKNb2T4yhww47jPiv7DRL&#10;Mjj8YA9IZ8/gGF8lJnrMkxM0E8MYGuspDKElPcWMiUuAk8B5552HGxzrt7BSzdI952JsxiVMGuhH&#10;e8YZZxCFgClLF4LIdxnC5aissSwhazthECjv/kisG8joZz7zGUaYNnO6qlBkYz8dg+LdcccdH/rQ&#10;h/BtW7p0aa7NmDD2kA+SjgRD24CdPYntDFjsCQM46qijBvsVYB0ou6SwDzVuhTF9k44EQ6OcObYA&#10;AsFiw42V6BkXXXTRu9/97oiIHlYaTgWYOvoras3+++//zGc+s65efBURZ7dAlbPIRCARGBQBW2t0&#10;KDTwiy++mOlB1hbPnz/f2OT2TeVOhzAj55577rJly4gdm3pKmtdEQuD/AyKK5cyBtkMiAAAAAElF&#10;TkSuQmCCUEsBAi0AFAAGAAgAAAAhALGCZ7YKAQAAEwIAABMAAAAAAAAAAAAAAAAAAAAAAFtDb250&#10;ZW50X1R5cGVzXS54bWxQSwECLQAUAAYACAAAACEAOP0h/9YAAACUAQAACwAAAAAAAAAAAAAAAAA7&#10;AQAAX3JlbHMvLnJlbHNQSwECLQAUAAYACAAAACEAfuPJTTMDAACHBwAADgAAAAAAAAAAAAAAAAA6&#10;AgAAZHJzL2Uyb0RvYy54bWxQSwECLQAUAAYACAAAACEAqiYOvrwAAAAhAQAAGQAAAAAAAAAAAAAA&#10;AACZBQAAZHJzL19yZWxzL2Uyb0RvYy54bWwucmVsc1BLAQItABQABgAIAAAAIQDiq1fe3gAAAAUB&#10;AAAPAAAAAAAAAAAAAAAAAIwGAABkcnMvZG93bnJldi54bWxQSwECLQAKAAAAAAAAACEAAnJYjAl1&#10;AgAJdQIAFAAAAAAAAAAAAAAAAACXBwAAZHJzL21lZGlhL2ltYWdlMS5wbmdQSwUGAAAAAAYABgB8&#10;AQAA0nwCAAAA&#10;">
+              <v:group w14:anchorId="2A103A4A" id="Canvas 10" o:spid="_x0000_s1026" editas="canvas" style="width:485.65pt;height:162.35pt;mso-position-horizontal-relative:char;mso-position-vertical-relative:line" coordsize="61677,20618" o:gfxdata="UEsDBBQABgAIAAAAIQCxgme2CgEAABMCAAATAAAAW0NvbnRlbnRfVHlwZXNdLnhtbJSRwU7DMAyG&#10;70i8Q5QralN2QAit3YGOIyA0HiBK3DaicaI4lO3tSbpNgokh7Rjb3+8vyXK1tSObIJBxWPPbsuIM&#10;UDltsK/5++apuOeMokQtR4dQ8x0QXzXXV8vNzgOxRCPVfIjRPwhBagArqXQeMHU6F6yM6Rh64aX6&#10;kD2IRVXdCeUwAsYi5gzeLFvo5OcY2XqbynsTjz1nj/u5vKrmxmY+18WfRICRThDp/WiUjOluYkJ9&#10;4lUcnMpEzjM0GE83SfzMhtz57fRzwYF7SY8ZjAb2KkN8ljaZCx1IwMK1TpX/Z2RJS4XrOqOgbAOt&#10;Z+rodC5buy8MMF0a3ibsDaZjupi/tPkGAAD//wMAUEsDBBQABgAIAAAAIQA4/SH/1gAAAJQBAAAL&#10;AAAAX3JlbHMvLnJlbHOkkMFqwzAMhu+DvYPRfXGawxijTi+j0GvpHsDYimMaW0Yy2fr2M4PBMnrb&#10;Ub/Q94l/f/hMi1qRJVI2sOt6UJgd+ZiDgffL8ekFlFSbvV0oo4EbChzGx4f9GRdb25HMsYhqlCwG&#10;5lrLq9biZkxWOiqY22YiTra2kYMu1l1tQD30/bPm3wwYN0x18gb45AdQl1tp5j/sFB2T0FQ7R0nT&#10;NEV3j6o9feQzro1iOWA14Fm+Q8a1a8+Bvu/d/dMb2JY5uiPbhG/ktn4cqGU/er3pcvwCAAD//wMA&#10;UEsDBBQABgAIAAAAIQB+48lNMwMAAIcHAAAOAAAAZHJzL2Uyb0RvYy54bWysVWFvmzAQ/T5p/wHx&#10;nWIoSQA1rVpIpkndVk3bD3CMCdbARraTtJr233dnQtIsmzqtQwIO+3x+9+6dubp57Fpvy7URSs79&#10;6IL4HpdMVUKu5/7XL8sg9T1jqaxoqySf+0/c+DfXb99c7fqcx6pRbcW1B0GkyXf93G+s7fMwNKzh&#10;HTUXqucSJmulO2rhU6/DStMdRO/aMCZkGu6UrnqtGDcGRsth0r928euaM/uprg23Xjv3AZt1T+2e&#10;K3yG11c0X2vaN4LtYdB/QNFRIWHTQ6iSWupttDgL1QmmlVG1vWCqC1VdC8ZdDpBNRH7JpqByS41L&#10;hgE7I0Cw/mPc1RpxS7UUbQtshBA9xzF876A+HKdbeeo0jDjfvU8vWA73nkOwziC+XEtYZTea+/sg&#10;3V/F6Kj+tukDoLOnVqxEK+yTkwbwhqDk9kGwBz18sI/bB+2Jau5nvidpB4qEWdzUm6AWcAH6DCso&#10;ZnSv2DfjSVU0VK75relBU6B0WD4Oaa12DaeVwWGk8DSK+zxBsWpFj3Qjp2jv8wVZviz/QTKlYpuO&#10;Szv0gOYtpK6kaURvfE/nvFtxyFG/ryKnSv5o743F7cAadPk9Tm8JyeK7oJiQIkjIbBHcZsksmJHF&#10;LCFJGhVR8QNXR0m+MRxooG3Zi7FJouQM7W+1vW/XQd6uTbwtdc2ITDlA49tBhCGkBLEazT4D2eAH&#10;ttXcsgbNGpjbj4PzYcLRfGQWa2B6KPZq90FVUGe6scqR8VjrDuMAk96jOwmeDicB0sNgcBrNEmDB&#10;9xjMxWSappfurIANx+W9NvYdV52HBnANSF14uoU8htxGF9zt0GB/aiZHxVmVMpIt0kWaBEk8XUCV&#10;yjK4XRZJMF1Gs0l5WRZFGY1VakRVcYnCen2RHOeqFdWoU6PXq6LVQ/GW7nJahwoc3UIUyxHGWFgM&#10;dhReFsUJuYuzYDlNZ0GyTCZBNiNpQKLsLpuSJEvK5WlK90Ly16fk7aDrJ/HEVekZaBTas9yIu85z&#10;o3knLPyrWtHN/fTgRHNs/YWsnEwtFe1gP6MC4R+pGDQ/aH0UKcyiCTdY7uDt0Tr5nTz/dl7H/+f1&#10;TwAAAP//AwBQSwMEFAAGAAgAAAAhAKomDr68AAAAIQEAABkAAABkcnMvX3JlbHMvZTJvRG9jLnht&#10;bC5yZWxzhI9BasMwEEX3hdxBzD6WnUUoxbI3oeBtSA4wSGNZxBoJSS317SPIJoFAl/M//z2mH//8&#10;Kn4pZRdYQde0IIh1MI6tguvle/8JIhdkg2tgUrBRhnHYffRnWrHUUV5czKJSOCtYSolfUma9kMfc&#10;hEhcmzkkj6WeycqI+oaW5KFtjzI9M2B4YYrJKEiT6UBctljN/7PDPDtNp6B/PHF5o5DOV3cFYrJU&#10;FHgyDh9h10S2IIdevjw23AEAAP//AwBQSwMEFAAGAAgAAAAhAOKrV97eAAAABQEAAA8AAABkcnMv&#10;ZG93bnJldi54bWxMj1FLwzAUhd8F/0O4gm8uXVfWrTYdIiiiD9Ot4GvW3LXB5KY02Vr99UZf9OXC&#10;4RzO+W65maxhZxy8diRgPkuAITVOaWoF1PuHmxUwHyQpaRyhgE/0sKkuL0pZKDfSG553oWWxhHwh&#10;BXQh9AXnvunQSj9zPVL0jm6wMkQ5tFwNcozl1vA0SZbcSk1xoZM93nfYfOxOVkCWHs3q9XH58vVU&#10;1+Pze6bzZKuFuL6a7m6BBZzCXxh+8CM6VJHp4E6kPDMC4iPh90Zvnc8XwA4CFmmWA69K/p+++gYA&#10;AP//AwBQSwMECgAAAAAAAAAhAAJyWIwJdQIACXUCABQAAABkcnMvbWVkaWEvaW1hZ2UxLnBuZ4lQ&#10;TkcNChoKAAAADUlIRFIAAAOWAAABNAgCAAAA2CI75QAAAAFzUkdCAK7OHOkAAP/KSURBVHhe7L0H&#10;wB3XWec99fZ73171FvUuS7LkHidx4pgUSIMkQKi7EBJgw8J+dBIg7AK7y5Zvl2/7UhMgpHfH6XHv&#10;ltW7Xr29396mfb9zH3nyIkt2ZMuOFM34+mreuTNnznlm5sz//M//eR69dP8TB04frelNx9TqTcdI&#10;ZWuGVXDcnOZqphHoBv9pgW76uuEHRqB5lsGiaZrv+2ZrYaXZbLKRFa+16LpuWZZt23wHQcDOLOGK&#10;/KlrpueqPTVbs3Q/0az3NJzhWHImHawaWJ3buFOz7bqpeZqWpia1upbMcBQnolgpjdN95jOfGR8f&#10;n5ubazQaVEAq47puMplkTznReYs644WW86q3cheKlfZyrDTTcRxpWvgTtWKd7fF4nO2ssPOaNWtu&#10;uummDRs2JBKJ5yj/gvX5vtl4MYN/3zQwakhkgcgCkQUiC0QWiCzw8ltA/9K//fcPfPtbxeJy1WvO&#10;N+oVK14z41osafpVTdc98CsYNtAMXzf5bkFYASVgsnBFUCzYkYWN4LlYLAbIE7C7cgmRnGXFdC/w&#10;Dd3VXNeptXvuxnh6c67Lt709d75uz1vfrnV2Oz6/uclETAPFapbgSCmT7SdPnvzjP/7jv//7v2cj&#10;mBUESeEs/MTZLxdkpHCpPwVyammywHcBtWwHtfMTK/V6nS2Ca0HV11133S/90i+96U1v6u/vf7Yp&#10;Xv6L/T05YwRhvydmj04aWSCyQGSByAKRBb6/LaB/9P/5lW9//DNGodTUg0k7mEkk5puBZWcNs+Hr&#10;kKA635CPFvitBWGbmoJ0AuaE8hSQJxBNeMrwm5WLsp5NTzdMiN6mGfhOvVfTt9ip1WYyk1+8/u0/&#10;9Mqf/2l78xZNi/kN10jFy5qfapG5gh2lzIMHD77vfe97/PHHt2/ffuONN3Z2dvKrQNhwn2dfvBCS&#10;nvfTxSCmQHNAquBjWQRDswgZzD58g1nL5XK1WqV6fD/55JODg4Mf/OAHf+RHfqSrq+tyQeqr7naM&#10;IOxVd8miCkcWiCwQWSCyQGSBK98C+j+856ef+tjnVrlGurvd3b5Wu27bsp3x9aQW1JnEd5WIQMFS&#10;Uzct1jRIU9CaYh9pG6RjrVYDyYH/2traoEJTqRQ/MY0uM+lASQjR86xwDtM0XYqk/KYJTHY6m17b&#10;XL5y+NTyA9/u3775xne8ZfWrb9dGV3tGTEsk666WVvKBc/oBKgDRe+rUqZ//+Z8/cODAu971rp/6&#10;qZ8aGRnhpAIxhSK9oPUvBiUvhrQEmwq7LBICYYIFuQJt+QkjsA5+XV5enpmZYUupVPr0pz/NIX/4&#10;h3/41re+tb29/cq/FV6iGkYQ9iUybFRsZIHIApEFIgtEFriWLaD/zY+948Rn77kukR0YHRh846uG&#10;3/7mYHhtPUgYug/HCMRkrt8w0QS0BAR+AG8KjAOlAdqAbiyYD0AJhAW/sgDvhKEER6IlEOOGOOY7&#10;K56nmZYXaA3dh1aNQ3QeOProJ7/w4Ef+b1Cp33jzTTvf+obs6273+wc0M20AnI3vcL2iiD1x4sQv&#10;/uIvnj59+md/9mfBsr29vQKmL/uUvcLsKwQMKyEsZ8QacK6g+UKhsLS0BITFJouLi3/7t3/L9j/4&#10;gz8AwnZ0dIi64BpcIgh7DV70qMmRBSILRBaILBBZ4KW2gLHU9CarlbP5hamp8cXjJwqHj1qlciYZ&#10;T8UTfJLxeDKRgF6NJ+LwqUhcpULCPoJOstks2JEZc+bx2U0m1oFrODCx/3loUtCMqAv8lkrWxJsL&#10;jlc5dxluKjHl1iZtDf+sxUPH5x561D121HAbiEw1R+0sUFIQs4hQKZ+zCO/L9hC/Xt5Z+3MVfsZZ&#10;jbaDoWURvpktIembTqfx6KImwHfqJjg+hPIv9eWMyo8sEFkgskBkgcgCkQUiC1wLFjDmEolThndc&#10;qy8Hjemjx/Z98guL9z2qzeerpXKFT5Ep8VKxUMjn81CM84sL09PT8/PzrEM6QjdK/AEsBZLjT7Vz&#10;UR3DtxxS+acLxKRsqHtNDbjreLoTKAyoafNeY8qrH8wv19KJdFtm9uChI5+72ztwWCsWcOUSUChq&#10;V7kwsi4FMtfPutREYPRK6eqLWacowazoBGgU37RO2g7zKlqCEEwrrB9XWF/QLfURdHsxVcO1cIdF&#10;bYwsEFkgskBkgcgCkQUiC1x2CxinG7UxPXAHOoa3b+7NtS0cPDb58JPasVMW7KGpwlSZRCSA8mxB&#10;RnG9B6JBsrIA1/gW5QCgDSQXxiLguBB0yoGC5MKlSvSDetVtNC1Th6sECDdtoxY3qrqxZvd117/6&#10;FXqzeeTr3x5/4NHK/KxjKwd/ICPfciIxhMhtJYCX8LJyInHnuiyLtEKiK4i0VxrOOicVC8C85nI5&#10;1AK4bcFGw0xTE6oqBK3U87JfuajAyAKRBSILRBaILBBZILLANWsBo2K0z7vGXLY3+aa7Bn7gVRnN&#10;XfjaF52H77anltM6k/xatVmt18qaUzfietV2dUv3dF8ztXgylkol2MFp1utVxYOunF4XsCvgT8LH&#10;CowTOAu2M5oc6Pq27voqrFZMI8SWWdataTNW7+7rvPWmzC3X12v18U/d7Tz4UFA8sxw3HN1LB3qc&#10;wF54UsG2mpZfU8xryL9K4YKnQ+JTNp53gcPAAiGhK9j3PAWCYGIJSiCRFmQHwKsgWoGnAFkhX5EC&#10;CwUrzWcjO2ABDr9m77Co4ZEFIgtEFogsEFkgskBkgctuAcNtVl0tcBPxdP/g8M7rBzdvLjUaTzz8&#10;cH1hQmuW47ofs+xEPGXqEKFewlWATPGr4FFfzdcDD/0WwSrT9yvZ1hBNnheUKiRiZQf5lYZJCU6z&#10;Uc8ltOu3jNx+U2ffwOyRU2fufVA/faZL87PxmAoOa7ZCemkB/5mJVpyCZ/ImAKPFs0pCJfBnSIIK&#10;Zg1P/WxmNIz5GjZE6iaHyOECWyVlg2DTkJBGQiDaX0HPYWnCBEda2Mt+40YFRhaILBBZILJAZIHI&#10;AteyBQzbaDpasBQElWRO27J9zW23ZQf6Jk+fGbv/a9rp40mnmVRkasywbCswM3oMAGezbqqJdYXO&#10;VJ6tcx5a56FY8dYXdlaCGMgWWQ8BLnBTnLHO4cvAnbPcxqqutltu3HzbKzLxxMzDjy5+5ev2mUlo&#10;W83yXephmDZuXbC5Ks7VOYhJgYhi0aryLfiVbxCtVEBECHLe8yQNQuKqrGItSE1lQjpZ8KhsD2na&#10;8E9hZOVwcVxjN/4EsEqqhRD7RkKCa/kZi9oeWSCyQGSByAKRBSILXHYLkHmrQeSsPCgWerOjN3fD&#10;DaN7ridi68kvfXHxoQe12bl2z9eBcJCuJuG1LJhMlayrBdrUdwu+8i1z7itxqgDHELaGuDAkZUPI&#10;KJpR+VOzjJLjLjRdrXdg7evu2PDa23y3furzX5795r3a5JTmNrygNSmv6hB4+rnkAgI0hXyVE7FF&#10;KiCRv8T7SqIoCFwWvYGATiFKRVYbxhBQYL2VZkxoV5FDCFTlEFkXaUGoQGCd/TOZDCHGUBFIrQT7&#10;XvYrFxUYWSCyQGSByAKRBSILRBa4Zi1gpGI2s/NVz59eLM0tFbTenlU37B3ctMU5eXr8G/f6T+7T&#10;lpdj9TLOVxW3WWaevw7sA3EqIEuirgA5AQitJW89D78K+Srw7tmiArbI9vN4WccP4nrcrhlaENO2&#10;bep782syW9bNn5o8/Pkv1J56SiuV4sSSdREe6PiZWa10AyGxKmUKxAwlCsK5CpRkESwri7iIwdSy&#10;MYShohYIFylTYK6UHJ5x5XkFqbMF7y7cuXDtEiGsHHLN3l5RwyMLRBaILBBZILJAZIHIAi+FBSAS&#10;yY6l1av1pam5U2cnppt1fXS4d8euzkzbxMHDx7/xTe3QQWtu2ltaKOWXSpVauaJm6sF9apKeeFZM&#10;3DN535q+Fywo6DCMmcqKTOXzLSvCwq6UE6xUnbpOYAeWWQu0eqDlsqmbdg3d+Zrk6vVTTz52+lv3&#10;asfGNLKGterMhL+m3LpUkFqhOQV9wpgCN6kD28OgBPzKWURgEEbCCsGuRA8QGCqVEY5WYmkJs3ue&#10;LlaaE+YDk18lZAEqAohY0b9KqFrhbqMlskBkgcgCkQUiC0QWiCwQWeCyWMBcv3bd4aPHUvHUzVuu&#10;GxzoKyqYV2sUqtlicWFhoVYq6kze637ZdZaKtVKhli8slYqtSLHLy4sLC6ShWlxYXFpaLJTLREsV&#10;LCtwVjyrwkgFojENNQPCbooIlRXIS0rat2/fkX1Hh9ave+WrXtWeymi+p6eT6Uy75tne8f0LM/O6&#10;HuvqHdQ6OrSYNTlx9mtf+OJisbR58+Y9e/aQxJUzAhaZ91duYQQ9aC2yLhiaHbBayPuuZHBlo+wp&#10;8gNpBd8CeUNRrMBcQcOhvjZUwQrnyq/f/OY3iSB7++23b9u2DVB7Wa7W1VhIpAO+Gq9aVOfIApEF&#10;IgtEFogscIVbwLx+154DJ04kDPuGDVv7+nqny0uwqkalOWholXKpWlgGmjb0oG7a84Xawnxxrrig&#10;wCvAdW5udnZ2bmZ2fo5cB/P5UolcBqBYFsluIHAWSBcSnCHHGc74C8QE5QBhl5eXgbCn9p/s2bj6&#10;1a+/s6utIyiUG64Tb+9M2KnO8aMH9h1cKtTS/UPxwT4tm56bnnrgK1+fLRSAsHv37gXCAhwlUmzI&#10;iXJ28euSb5Yw5wKnk1QFQh5LhVcmZSAvA4vsIPuIu5gcRTMpgSaHLRWnNOGA2fPrX/86+wBht27d&#10;GkHYK/wxiKoXWSCyQGSByAKRBSILXF0WMHdt2XL40IFsV25w29pkV65ZrFXIqKVb8VQSN6/mwpw2&#10;M52s1p2GN12vnyoXK/nqYim/UF7OF5eLS4vLS0szxeXxUr62rGBr6DslKyA/mY6XOXphZGXSH6Yz&#10;VJ2K1xQ4+MCBA4cOPbV2dNWdd75aS5lFranCHTT9RFd7MeUvLBQaJ89myqXhwW5zoG9usfjFrz2w&#10;uDC/bfOWG3bt7mjLKXFDvVGrowEgmKuSt3IWcCRAE9wJ4oRXnpmZ4VsWgDgbWSTZmGxhhT/n5ub4&#10;kwPlWIG2An9VvrISkcca/CmFsyeF0DSJQkDraMs3vvEN9nnFK16xc+fOCMJeXU9FVNvIApEFIgtE&#10;FogsEFngCreAuXXTpv2HDtuJ2Ojq1R3tHU613qzWUKr6tSofs1gKiqVGvbnseovgTkNfKpSL1TJA&#10;FzjqKs8uv0mMgMDXmm4YjVVIUJGTipZUfhJ9qlhkpXcUyE+EBE8//fThp/ePrFl9x+tem0ylKMLW&#10;jJhuEEUrm0un3WBpfGJheiqeTnYOrUJv++0H7p+anty8ZdOOndeBuReX8zC/JERAr+u4apYfrClc&#10;qcBNWQ9XBJUKDBU4u5JCFlGvhOiSdeFihV2mcBFCCJblJ1HQSksp7f7776f5t912GywsrbvC74OX&#10;rnqRkOCls21UcmSByAKRBSILRBa4Zi1AOCw+iE79ZoOkAjgoNQnTCnd6olmfcL28ZjWCWLPSrM8t&#10;BDPTicVZo9nw640mObtqTYekCL6h+4bpK/ZRAByoUeQEgvMEBYYspjCaLMA7mZrnWwIXCK51VcYE&#10;FeuAKF4AYxXOAF8o29IGRoZvvXXtTbu1oDn14EP+I4+nFubM6nLSCMiPW2lU5gvLkKiFfIHTFwt5&#10;MCXngk8FTfItbCtQle0iGJBKCjUL5yr4VbbwLULeleEL+DOU8wqdTG0l5JaQrxwC+XrmzJmzZ8+y&#10;IqQs+4SxDq7ZmyxqeGSByAKRBSILRBaILBBZ4PJawFAAERSrEcSKqFGkMbC1mO3b1qxpzFl2OZ0z&#10;u/ri6fZY008Xi73VUq9tdcdjaZIb6CbpsVRAVZJkGTYxpJgul5D+Ak/5DuOnhvGzwowD4iwlsQtk&#10;kQACEoBKD3TNCzyXSLFe0/dgeWuuofX3r7ntps27tlfOnj3zta+X9z9tLk63ab7lNXG7Wmauv1Ru&#10;1htAafS3Ap1FySp+V4I7Q6mDOHiFCFs8z4RkDRURHBu6eYX+Z3IBxKOLU7AdFEvzWeFAELNSBufz&#10;HBgyzRETeXnv2qi0yAKRBSILRBaILBBZ4Bq3gOG08sMCY+OxWDqVSmXSyWwm0Z5N9PRkVq/u2rmz&#10;5/rrk8Mj4Nt4udJfrQ+b+tpsZqi9rT2dTsYTsRjHxfgH8MrRfAPmhJiUsP8hBAyjxgpSBOQBFkNY&#10;qQJ1tVIPgKJVJKxW0FnfRaXgsbXiOlXddDKZ1KYNa2/cm8hmjj/55PFvfTO3uNBRb8aqNacGTmVf&#10;H+AbgGE9VxQCYMow5ayIAUJQKwrdUKQb8sSiJVjpkfbs0Ao0igpD7sLgUmAYr0BgrsQ0CGPiSmCv&#10;a/w+i5ofWSCyQGSByAKRBSILRBa4jBZoUbCGkUgkuzu6+/sHevv6u/r7ugcHNm/YsGbLlt5dO9r3&#10;7mrfua1t1aq0p1nTC2stY2dfz561azeNjq4a6O/u6erqbO/qyBEQgGCooFgJ7M+frEtsVFmEiBV4&#10;J7P5KzPBSigufqI+gcpZCxGruFhSJziB3yA1ASkSUJR2diWv373uVa/0U8nTT+7LTC/1N710rWE0&#10;mgYZs3TTdz0KL5SVEkBkABLJS4IhyJy+5IOlbrKIM5mEbg0TMQhBK5Ffw4gKQtzKIvG2pCHSFn6l&#10;BBA88F0aG6ojLuMFi4qKLBBZILJAZIHIApEFIgtEFlD4FXcp2NPuLgVhe/r6Ovt6uwb6V3d1d/Z0&#10;Gn1d/upVnXuu27B3z2BPv7lUjs3NDhr6xt7utYP9qwZ6+/t7evq6unoUZiWrai6X45sFIAuElTj/&#10;oDoJNRWiWPGFCtMHhGyoYi5V+isAoIKwrRRZNv944EsHQNl0zJg2snrVa+5Yc/NNuURq2NfWJ3O9&#10;hp30NQto6mvEIyiWCsslFR9AeFYJ2hUmHUin00BtFlaEOWaFalN/6szCOgsbFSXdShUrTWMdryxJ&#10;NssiTeNPURRQc0niJTtIYxUQj/jX6CGLLBBZILJAZIHIApEFIgtcbgsYJEWFMISXjMcTgDbo2Fg8&#10;gaxVrzdgTp2Y1WxLJ0dWDW3auGpgKGfEJw/uL09NGvV6HGmBHUumEql0IpVR2A5IB/ID5wkN2XLE&#10;UqoAWZdEr+E6+4euTkKLyp7swn9wtoBrk2xblkXGLd0ykraJ/qDQcFzT8vp6h3ddt2Xzli3dA6Nt&#10;nd2JVEI3DREeNJo1vLCIodBaBFliNKokat2eHnhjtQhVzNLZ2Sl/srDS398/2FqGhoZGR0fXtpbV&#10;q1ezvmrVqoGBgb7Wwgr7UBqoF3QrMJe2r8wHFkJYoWOjJbJAZIHIApEFIgtEFogsEFngsliAkFVM&#10;28N6OqYRWLrGnznQZdMx2qymR6AAo2GkZmOZ/Oiof/11ta3rK5ax+PC+7kcPb8sX+rV6GiBqJWta&#10;JmXH25LptkQqBunpeLYCn5anfMRa0tbWIpBOcsBCxPInEDPM4CoJWg1TOZgR19UJCE6gIG0MjzEX&#10;RUHM1JOakSgAVft7Yps2bLzrddmt29v8Qvfk2a0Ts9sK5WyzUg+aNVc3KnYFIYBLvC90A63EswBh&#10;8tLqBswsvmu2pQBtzAZt26ahPvwN/hb+GKQLGF0pihAKlm/wroDg3t5evkGurIyMjABnWQHXyuFK&#10;XmwYaAn4Fih/Wa5WVEhkgcgCkQUiC0QWiCwQWSCyABZQACs0hHClMr/vtlSgqElxiVoqFcq+G+vu&#10;7Nu8wc7ES8uL04ePLJ864+XzQaNOitgYeWLBnZrvgIZNXYMSbZWj4V/VUsGGClQVNstVIVtDUlb2&#10;FLcqvoF9si4RZIWdVTU0NDNmm7YFY0zABLuvOz086LVnCvVyhWS3p0/XJ6di9ZoVgJ6hh22OsQxL&#10;eZUFGkV5vncu1kGrtID/Wni6lYOWf3RRxLKAZSVUFjib38QJTESxAknZASwrrK0wuLKwziLyA9Aw&#10;h4fAPbrVIgtEFogsEFkgskBkgcgCkQUuowXOsYOCI8OoUq2IqvhEEV+qvLi0OD4/e2ppbsprlHLp&#10;jpE+4rDmT50uHz3uTk87y4vN/HJ9aTlfKeXLpWK96uCEZZmgWDzFLHyz/ukiWgK+QzepELyuBLWh&#10;I1RLDqtYW6hSAh8gBSDmV4MwsV3tza72E27tbH5udmp84qmnqsePZevVdOAkdS0bi2WSKZzLCJWA&#10;sUQRizpBIeFWeAD5wPmCX1VYXF/5mYUYWgC3QGcJswAFKy5fYSUF0cqeUkP5hpft7u4Gy4J05TqF&#10;utjLeNmioiILRBaILBBZILJAZIHIAteyBRQJSftBY/gkrQz4Pz+3lF8mTUCRxFYzy4snF+eOFJaO&#10;N2tFS3MtwykVy2Nny8dPVE6eXDp5YvzQgVOnTx8/dfLU2bGphbll8tDioY9UwFNQVaAe4C900lca&#10;g1Z0gjDklqgIhPiUKAHCv7KI45QVs/nEAZPpDLgyyKSXkvbTpaUzJW2+mJ85daJw/EhiYa6jWe9A&#10;cIBO17KVilYhVSWEFYipRAWQxBrqX5jmRrVG4FhyHORJMRtmQJC8BmFILNE5yJ+Su0ECx0o4MGma&#10;3EAtQtfAFUyUtUDY8KeVVPe1fLdFbY8sEFkgskBkgcgCkQUiC1wWC5jbtm07fPgwE9/kQQV7SaAr&#10;lmq9US1VSXY1vzw/R96r/BJJq/KlslvOt/l20g0qtUqhVvbgNwO92qgvuW6pWFwu5Mm+RWBV0gzU&#10;K1Vcq5o+iQa+49clIlGhM0N1LPgS5AcoPHny5LFjx9atW/e6172O6XggIxBWZvY1C9EDTlsGKlbd&#10;jpGCYX5x8XN33106Ozky2A/t6lbLBDlIZrLxVIaUCcugTpVrTEFPBdMR6BLMtValYmHWrjD3rGB3&#10;iY0lAWLDDF6sS5oxUTiEi6BtuQayLnQsfC0Lh5NglgNvv/12LCxuXpflgl11hVyzDb/qrlRU4cgC&#10;kQUiC0QWiCxwFVnA3L59+6FDh5gu37RpE5PgEvkfrjFfrpFrlUxTCAkKtYoTeASSiifT60dWrxte&#10;05ZJk8fKKZU745mRtWv61o0a2S7m+Wk5zCrhWCulcrWk6EqfNFuttFuyhMpX9hQUC/iDcwXCclLw&#10;69GjR4kA8NrXvhZUDV4U7SnQUAWJZX/H000VPsvV/LnZubvvvsdZKm3dvWtopL+8OFudmW9PZWKZ&#10;zEKtsuRpDkG4Wuxp03UArnMLpM1aILHX3Ozs/PxcPr8MCwssVS5klhlXIthzIV0l7CugNsxMKwA3&#10;DJ4lTlrSHKGWZRHOGETL/kBY0PArX/nKLVu2YN6r6J64vFWNIOzltWdUWmSByAKRBSILRBaILIAF&#10;zrGwzNTDfYIaISaFhpwvVpqVqua5hNjKdbZ19fatGiCo1Oj60Y2rhoZjCcupFvWFfEdgDa5d071l&#10;TaprpJOMXblcMpuOJRM4Q7WSGcDBKi0BYFQ4V1HBSiIuyUALHISkZOadjeDX48ePr1mz5jWveQ2g&#10;VtCtomBZjEDpABwSiZkIWskpNj87d8/dX4b+3XD9ju17tyXdRv3UWavmNmOxRc2pxDOuo07RaDYK&#10;xcLM3Oz84gIMMdoB+NBEMklMrd6+3lUqeNaqwVWr1q9bz3kxAvGzCKdF2CyqJNwwhQBJsQwLxKpI&#10;I0RfK61YicWlReQeu++++0C9r3jFK6C3Me81e7dFEPaavfRRwyMLRBaILBBZILLAS2eBcxAWEAn3&#10;CVkISpP0qrVAjxtmeyZL/q2Ons50NptOZlLxpO7HrZjpNCvu8oJ/diZYKult2UZ3OtYGro0ncKFq&#10;y2ZyOYpCjRqz7GpdCUkF50nWWYF9kjdLaEt2xgUKsAgLe+LECWoChAVBQmdKWgTFcBqeqVm6QrDK&#10;U4yiCkv5b9zzteXpytCWtTfftmvQNmqHT1ZmlwuWUWlLVVPtKsMWfCrJbIuFpeVl1jmqv5fsDX3g&#10;1A0b1m/YsGHdurWjoyNg88HBVUR+Xd9aQiALliVaFkAWzBoKDCRGQRhFQRIoCHKVbGQ0Cgj7wAMP&#10;gHeBsLCwjA1eukt4hZccQdgr/AJF1YssEFkgskBkgcgCV6MFzD179jz11FNAWFQEfEM3CrLMxu2O&#10;9mw3sauyGa/pLs3Onzl56vCRIyfmJp4+sm/s5LH8xFR1ueBoOoLX6pmZZr5UyM8vebWSRlxWIw15&#10;GrcMULCh8lfJhL6gWBbJaBWqCCQ/FnP3p0+fRpgLskRIQIDV0JefFUhYigXBEtyVkFgISxcWF7/w&#10;lXvOFKfX7t6464bdCd8qTSyUl1CzlpOBlgpietBcdAqT5QUksAkzRjLc1aNrR0ZHVq9e09fX39YG&#10;yUoyglQrf8K5HLNUSaoKsJaYryzDrQWhMNUAlYLyERiIRxewleZI04C5EuyWLYwBHnzwwYiFFUB/&#10;NT4YUZ0jC0QWiCwQWSCyQGSBK9kC5saNG9HCQh9K9H4wHCvAR9YBmmC1sbExJvdZzpw5Mzk5eXrs&#10;9NipU1NjY8vjk+XZhaBW11VSrPrM4uLZ+ZkzywvTxGkFjdbqTLZDmJI+QNyeBO2p5AXPhBoQcMM3&#10;5+KMHMRZQLHwoK9+9auZfBeZqewmR4kCVf5cWFj48pe/vLiwsGH92i1r1+rl2vLkTENFQqhRn1rd&#10;aXjNcuDVNSOWSJOEq7u7lyCuuTZcv2KUA75EG0uLWKampiYmJmgg/mSyUA02zs7OSswE9AxkPSCp&#10;gTCyAH14VlAsiFbcxQTChhUGwj700EO0CHeuzZs305ZrFsldsw2/kh/7qG6RBSILRBaILBBZ4Gq3&#10;gHLnOnjwIBANKlSQKxCWP4F3c3Nz4NdTp06dPXuWdUCb8tMvlpby+Uq1jk41l0h1JOPttpnRvVJ+&#10;aXZpfmx5abJcmStWFvL5WrWqBX4mnZOgqqIikIQFIg9QWtln/hR3Ls4FjkRIcMcdd1ANAbihs38I&#10;eWU7EPaee+5BIrB6aHSof1WxXJ1ZXIDeNSqlWD5PglwDxBuLG9lcrruvvbs3lc7ohgaFSlsEsCJa&#10;AK1yUqAz39hh//790MBHjhyR7QBZ9qH5hNwCyGIi4appDtZgI0VRbfHuChlH/gTdPvLIIzDNooWN&#10;3Lmu9uckqn9kgcgCkQUiC0QWiCxwRVnA3LVrF7gNfAk4g2Vkhdlw8CuoDg6SFQhFtsikv9CNbqCl&#10;O7pG1m1cs3oUCJty6vFmzWrWi9XqQrVeCoxaoLFOhlfSwjLnL2pXFdu1FQ6W9kuyAIlRIFFgAayc&#10;RWAlUtQ777wTLaykyJKQrisBonCxIEhY2OXFxTXDq/sHhouOO1PNa34TOjdTKCWcBofbgPKO7mRH&#10;p2bb+UIeunX8LLB8bHx8fGZmhtYJn0pLKU1iDoA+kQrwJxvZDUQrcDYEstSczAVUCfDKbhCxEnJB&#10;GiLonKIEwhKRgKBaEYS9om76qDKRBSILRBaILBBZILLA1W4B87rrrgPC0gxgGVQoAE5ISoCdRAyQ&#10;Foa5Ut1G0w30TGfPyPoNXb3dbrVUmZ1uFgudCZsp/8CKJ4lL0NGBcrXWrOFPRZAuEJ6wvMLvipMW&#10;QDCEpxKUAMAHhGVBSACEZeJetAfnSQhCLlaEBDPT0+vWrB9ZswFfraVa2fSauUYzRThaAiaYJrkQ&#10;iNRadd2JudkTp0+fOnUSYApsVZ5erSQFzPXTZPQSoEzYXyb9gc40XOLCihEAqRzC6aanp0G9EpQA&#10;XC7ZGSiHQiSELVaiIVSYfZ544gnOAoSNWNir/SGJ6h9ZILJAZIHIApEFIgtcaRY4B2FBiuBXvqEV&#10;JQYq+BJUx0YwGZUWxafiNQ0IUZ1o/nrMrjQqc1MT+bk5p+H0t2XjyUxHtn2gb2Bkzepcd2dTC6oK&#10;KSqwCMID81EaKBYKFggbIlFWOK9EgUWWCkUKhEVIwBbBzULBCg0camFFSACEnZiaHF2zZmBoqOH7&#10;pFYAV3bEiAOWDJyqB/z2AmDm5Oz00dOnzs7MFCvVbFuuv7+fOAO0TmIjiNoVBL+jtVA9cdgCUgu9&#10;KmdnZyFo+Qkrsc6x1I19JLqCxAuTvLIc+/TTT/MTEFa0sFfahX/Z6hNpYV82U0cniiwQWSCyQGSB&#10;yALXjgXMnTt3AraAYqBTQBj4VXAbyJVAV6A92FDMISyjituvAGxQr9bnlxcnZ2dm52aq5ZoXGEnf&#10;jZvoYuMDnZ0bNm8Y3LgOUOzbhCPwJQoVhQgXS4FgWUE24q3VmvDPcl7lLnb6NEICgmqJFlbUC+ep&#10;YNkeamGn56aHVo/2DgyaRNpquF2pdH/fQKqvLx3TqpVac3nZLZcW8otz5bKWzvQOjqzbtAFalGhZ&#10;FAJXCoEqZLM4sVEfBAZUA/mERH6FScUU4F2J7dXK+dXgV1AsOFUiwlJUmBRX9BKUCbdNi8SdKxIS&#10;XDtPVNTSyAKRBSILRBaILBBZ4GWwwDk/JJCZzJsD6SR0PzgMSEcIVVAsMln+ZDugDXBGqlcgbRE6&#10;cmFutlZfCLTZwDhdqC6Vys1iKVYq9trmxoG+DatHQYroa0F1HAV/ySQ+ZwEHM1lPsCqwbCgnEIZV&#10;kiAIrhVQKE5gFzTEOVxrmirclq13ZLOjfQOrh9f1bdic3bK1c/MmPZOul0tBYTnrNgezqS1r1+zZ&#10;fT3+VbfeeitsK7FgiZNF02gmkJrzEpX2G9/4BsGwiEWABUT4K8lvqS07A3OpPJUEwoL1UVywYBOY&#10;VyGYQ8Y6TNklaDtiIl+GWzk6RWSByAKRBSILRBaILHDtWEBpA6S1YDWwppCIEi5AgBfrTLKPjIwA&#10;41ivGEFRc7W40ZFOdyfbutKdblvX2Wx2uqu9YsX7dSs3Oz3/2H2F04c7/GBNvGNTB1FYV3d2dFNg&#10;s1TRKo2klejo6iUVFmUCcEGQkJRAwxC2gh0lWQDoUASmQgMLPRyG2ZKwrAR8TRl2VzrT2dmeG+5v&#10;37E5vn1rffWapYGRfKbDNeKkdu03tR1d2TvWDt21bnjzquGhrt6uju6unj49btecamDUA03Bd5y3&#10;cGLjG7Qt2gAJkQvgJhUCFQbQwyKLcagGJC5iBhHXCo8rMJdF4oiFtr127qeopZEFIgtEFogsEFkg&#10;skBkgZfBAio7F1Pe8IiSXhU2USXWisfFj0r0r5CLQoiy3SbfbBZBaa6jHRjY1YPaoLXsXrt668jI&#10;cHtbpZSfK+YbhqXh2hVL1u1YuiPTM6IEssOrhnp7erv7ejt6utvbcpQmIgHOCEoGL+L7T0Ar0lkh&#10;JBABA3hRNAysCJwVcpR1BLuf//znmfRHO4tT2sDAANiRckRWmz97tjg35xULWrMB3rST6Vx7dzyW&#10;qGZyEKPlSmVucYmss7OzM6RkqFVrrqsEr+JqFoJUzgXIBmpTOOBeYL2EgIWLpXoSF0wEuxzIQrUB&#10;5Ww5cOAA+8D4btq0SUQR1+YSMdDX5nWPWh1ZILJAZIHIApEFXlILmEypA2FhWG+55Zabb74Z2QCk&#10;I9PrAEEBi4AzKFKRsQJVh0fIbzWC8/6mjRs3b9q8cdMmkmmtXbd+17YtW7dt7untKOYXlian3WKN&#10;qLHrVg0aqwaH149uuG7bdXt279y5a8P69QPDQ32D/cRWFcZXsgZQMpwrQlh4UPAo2bmoAz/JLLyQ&#10;mgIfpVZ8Q5R+5jOfwbmK0LY33HADVQK/Ug6lUfJAV+/I2jXUbgjyuOYGxXrCsHKJ+JRhgjor9bqn&#10;BbFEIh6LZzPZPmIr9PRhBJoPWqUQ+FRcvoD1QHwoWGwi8QeECcYmnCL0TsM+kp0BE7EAZGGIiUjA&#10;/uRoiIJqvaR3cFR4ZIHIApEFIgtEFogscA1aQP/RH/3Rf/iHfyBH17vf/W50ohISFcUqck8WYKVg&#10;R74BlOC2TFtOSQ7iCRXolcBYBChQTKSfM4LBbKKrnC8/8NDiA4/VF/Ld69dd99pXlV55R9DVtmDr&#10;RdeLW0nT9ZUHFUmzSio0FVPwIFGhMJnB/9a3vnXvvfcSjuA973kPUFKoX1AjAJFZe5BiGLuKOuB3&#10;9Ud/9EewtjCdd911F3CTSrKP0KVZ8oL5jbZayTh89Mznvnz60ScTHdnhHVsmd+5K9fQUdYNP07KK&#10;5TIxsQzf020Vs1Zy4Up4AaGfJUsZppDYsRKFQMI1KE66JcMIiWTQMxCWChB768///M9p6Yc+9KG3&#10;vvWtIOAwPNm1dpNFLOy1dsWj9kYWiCwQWSCyQGSBl8EC+g//8A9/4hOfYLL7fe97H9hRgmqBXIFf&#10;Ml0OaINTFAISHFZvNhQNaZjEdxWxgYS+gntsy8SG4+bA/JL91JHZx570A2/T3p0d7/rRemfum2dO&#10;fvGRx4qlety0yP3acOvoaSWalWgJ+OakRNSiApCge/bsASYK+cqpQYqcQvAigBLsyJ/Ayocffpij&#10;kKjiN8ZkvShohTMGLluW1qa5vUuF5NFT1vhkb1t6dONq78abs0ND84Yx4bgVy3Z1hZ7B4pmciuFF&#10;S8VlTUINSC5ZFAss/ET5VIkTiVpAIhXwJ7AVRlY0GMIcQyd/4AMfILzuBz/4wR/6oR8CwtKcl+Fy&#10;XoGniCDsFXhRoipFFogsEFkgskBkgavdAucgLPLT97///UzfQx9KnCnApQRkFT8qtgiuBcmpBF1E&#10;VHWdwA9gIEU0azOXbuvDbZnNVqx7Ym7q2/dNHj7ApPrIXW/QRoc+dmDfn3/mszOFKlP0lql7gWsE&#10;Co+u1LZSiPhFsTCJH0pgxcSiQA1JWcHW+GCxHdYT7AhUkmgGEsTADwxOZDTqHbXGBt3YYBijydhA&#10;eya7Zl3ftq2Vrs6TnnemVl9sOpCtMTvGGShfICyHi3uZnIWzcwpgqGQUk2RjobgCOIvqgF8lXoEo&#10;H8Div/zLv/zUU0/93u/9HiwsEoWr/UZ5wfWPIOwLNl10YGSByAKRBSILRBaILHAxC+jveMc7Pvax&#10;jyEn/Vf/6l+9/vWvhwRlZh8YJwhSsKM44EtIVEk2qwhaZt3JFguEtVoT68msrQftdqxf1/uAuvv3&#10;H//mN5bHTvcPjMS3bf74yWN/df8Dif6hG266Mdee0XRf12JgTQngJWwrGgaEsKRyhVK97bbbwIuS&#10;BEvyYMFurgx0Rd1QwRIDC8yNnJdQrxJZVurMCsID3fNry0W92ehPWN3VUmp6Ml0obu7q7tm+Tduw&#10;bqYtd6LpjJerDR+YTjKvkqgIOBxeVkCq5FxgHYQqEFYMwrekGWML5KtE5pK8XBTCdvJ4vfe97330&#10;0Ud///d/H54bXjkSEkQPYWSByAKRBSILRBaILBBZ4HJZQH/729/+yU9+Egj4W7/1W29+85slnhT4&#10;j28hFMFeQsQKdBO3fUXQGjCdKt6VSgJrmb4b2IFuOa5drfbqfnp+7szXv3b6oYeypYa5ZdOnp8a/&#10;OjV125vf9u6f+amRNcOa4TtN5RQlE/QS+X/fvn133333pz71qTe96U1QwsQBAEmLsxdnFwpW4Cnf&#10;IEvCuP7qr/7q0aNHf+zHfgxF7/DwsEgd+JUKa4FbWyovTi84gWOZzvz+J8bv/lLj4JEbrFh6/Vpj&#10;29bmxvULudyiYXpWHCDtVhpyChG5SmQxFjaKvFVUE2Ed2ELdREggEWFD0jqEsI899hgQ9m1vexsQ&#10;9nJdsKuunIiFveouWVThyAKRBSILRBaILHDlW0DRn8IsArxkFl48mcIgVsI4qrxcrXioEjpKLXaM&#10;ZLOWppvM2bs+ubFcP1iolBdj2hnbn25Pdd54Y+fOPY1Gvnb0aN+pqe0Vj+BSa9YQoWBwCGf/0dU4&#10;bA2T/mD1aGdP9+DAwOrBobYYqtQEZ5G8A+zAChwn6wS3AsuyzqQ86yI/5Zt68enr6xkYIKRA9/Dw&#10;Kj6rV4+sWrt+/a4diHG7hwd7V42ke4bH6tYJP3M835g6vaQfX+wdL402jEEyihmWqsHwSNfgql51&#10;wiHqtloF0urr7GpHaAvDKo5lksOMkxL6gEX0A5KDV/Ari2heRQ7BRsD0c2RnuPLvj6iGkQUiC0QW&#10;iCwQWSCyQGSBK9AC59K3Kv+neByceg6dthCb0JkS4V8ITvaGNBWlAWIB+YZJVdmq8suVUkl5fqE3&#10;8FwvZmUGekev27Z601Y9Ea80ysmEnoppTPD7DU+DqyUWK0u9Ro7XAvEPSqVKrdZwlfaUeAjoGcga&#10;wDesMOUzvy+U8EpKT2AinmDwwyqtl+eFmWxbuwXAc0WUZtKxVNKzzYLTWGhU6rn2mm1NTIxNHNqn&#10;zU61OU2tVl8ulMg8BsGrB8h8nUazQWnQubqmkt+KY5kEIpD4WZJvVnjZ82p1BV7jqEqRBSILRBaI&#10;LBBZILJAZIHvMwuci7e6EpxJwtVwclyEBGFoAmCiwFbEBqyEcLbZqIE/0cy6jldoNJY912nLtG1e&#10;v/GO1yQG+zXTH+lIb2rP9hgWsQLcIEaMA9cHJuogTXCob+iaZRDZKlSUhqoASa+w0u6iFhCFLjCT&#10;f1oyh5aTWQttKzZUw52L3LDZnt7ejv6+RFdHLWkXY4Yzurprx/ZELrF86mjj0IHs4mK81mrR4mKj&#10;VEJCUS6WCiByQHVRtVEQvEgpBMSLrcSdKwybINW7ZgWv32dPRdScyAKRBSILRBaILBBZ4Aq3gEoT&#10;IMmuhFaEX5T5esm5xXQ5f7JRBAaC5wS2SvApCQLAUq3ColYCX/lmEZ7AR97a05XdtMF87at69u4e&#10;Gh5ERbDBC1IO6NPMK75TsaQED4D8TaE1zaTiqYQdVxGpxIFMwKKIcUWGe56qUs7bmrPX1DnhSqkk&#10;rmatnQ1NfUOcZonVmutI9XZr7VmvI2ts2LT5B+7ccusNSUsrHzsan57tN8yuZLI9Fk/Ds+rAaYWP&#10;gew00216gHVayp+ST0EWdhDSWowmFYvw6xV+r0fViywQWSCyQGSByAKRBb5vLHBOCxu2B3ym4qQC&#10;6VoolmxVxLdiQYGK7lPgrIT0FzJSdmZjIhPH66mjrZ3EVn39Qx2DQ/G+fmNoSLtu6/Crb9++a3d3&#10;03efPqIdOqoV877pxZiCb4U5gDtlMt4y+dI8RaSecx2TuAdCACv3rBXLSrDYWgd3PsOC8qeCoABK&#10;Ag04/MMvgFmwOdENmol4MNjfuWfnyKte0bNxY7lQLp0629Vo7uzr2jw8PEIbVYYt9Ljn8uuSu4tm&#10;0kb0r7RdwsGqxiZILvYdFjbE1hGK/b55MKKGRBaILBBZILJAZIHIAleyBc652Ic8YgjCVAquFpAF&#10;vIpbFSECRp9ZWCcCABvDZf2WDWvXr11HjqzhNaPDo70DQ3a2XUulG+1d2R07BrZuZbL+5ONPzD70&#10;oHbq+IAdpK1YXCccgG+4ng53C+0K3FTaViU/FeWA0LGh2HTlSkjKtvCq2lPh3JaEAGysICxfCr36&#10;AFj+Na2YrxsOn4TtD/Tqe64feu1dRufA2aNnKsePrze8datWrRtaNdzfB/Pc3tne1tHe0dHV063a&#10;DoKXZgLo8STDJggtBMRHrlpX8s0d1S2yQGSByAKRBSILRBb4frXAd1hYmbIPZaaywkZ4WRhHQBuk&#10;LHgO8Lp69eq1rQW8ysKfLAPDg4NDA/2EBujo7Gnv6sh2xBNZzYprelxL5grJxJlG+dTsxOkD+2Ye&#10;ekA7ccLwg4Rupu14Jp7gO2GRT8tOtIK/iuM/55VIXqGQ4LxrIHVDZCC+VvINNYocQEFY/rMMIn6B&#10;X2lk3CLpgIWLl24FtXRSGx3tu+OuNa94nW4mFg4dahzenzKMge7uNaMtcD4ysnbdOgXIR9eAXGm1&#10;IFf0wcJAS3SCZ+PXKIDU9+tzErUrskBkgcgCkQUiC0QWuKIsoGCiVOg8l38BjrIIlASxMYHOlDpI&#10;TuL5i7RAcqumE2zOWqm0boE+FfHZ4kfNuK9Va+5EtTLmVBc1b2Zm4tSDD+Tve8CtVDXXA7Nm0CHE&#10;yexlk0jANhT6lMBVcMChYuE8selKpCgSVYJ+wYgmWvEURFQQ6glgYYGwlmEZbPL8ZMJuWMaiZunr&#10;N2+/464Nm7Y1l/PjTz66NDcHZZvJIp1VTWspgVUYLxZBriKBDW0SodUr6j6OKhNZILJAZIHIApEF&#10;IgtcUxZQMaFosKcFjh6Qj6up61UtqJG4YMUijKNguGeDXdmY0hJaYHm655Kgii8gr9pVo6ggpeU9&#10;f8yJ1wc2VIJE9YlHE1/8e+sbXzVPHzLHT5qHDsfOnHDnT2pLRweWTqx1l1ZVxvUTj7TPH01P7m+b&#10;O2KdeoyPN/mEMX9Qnz+gzR/QZ/drhePB9FPd7uS66sxQcSJ2+knt7FPW/GF35unG/P7a/NPu8tHK&#10;zD4vfyBY2GcWT6ZOPz5Sn+2tz2byZ9Mnn+7Kn9YWD2gbtdWvHOrL+ZV7Hyh/9u+0s6e0RM5L96St&#10;bBJ/Ldt2Yyr/wkq0utKj67wbZWV0LfF+E6c0RRW3KO1oiSwQWSCyQGSByAKRBSILRBa4LBbQ3/n2&#10;H/74Jz+xe9fuP/zQh974g29ScgLl/4Qy9dLKDyMJhOpVgbxNTStNjv3Fn/ybe/72H950/c272tub&#10;R5/qD6qxrdsSPe2BqVdLpRqe/wmTcLCTJ08fOznNpP0Ne/eiXiCoVSadphAlKkBnAKbE9wtEqAU4&#10;WuUL+W9981vuYnXDpnXrNq6Pp5NNonSBtNHRtgJ1wbkS0NWrN7PJ1NL8wmMPPULY2jVr14xu2miz&#10;c73eGfixmdnaoSP6QmFi++Ytb//xwbf8mL9qNWg+HlNMsqeZ+JyFhvhumFdBq7Ozs+973/uefPLJ&#10;3/zN33znO98JXR0OAC7NrFf/3t+N0a7+VkYtiCwQWSCyQGSByAKRBV5WC+jveOvbP/XpT+7eufsP&#10;//AP3/CmN4EWlQIAdUHsXLqpS62OQNjwqKarOeXl//wnf/SJv/qbn/uht//ItusqD3yj/PSjc7NT&#10;uZieyRmNeJNAWzZ4UVG2ZsYyHNeJ2TECETgOycCIk4WUIQhsFTaLQF4EvmLxXD+RjJMIwXDPMZwt&#10;5K1433MOXgERu0iCq7tOYFtsDZoNLZuNEbzW0bQGOwdaytK7yelQa9YXtaOBNnDDbTve/Yv2nT8Q&#10;tCdLpKU1bKOpx+3EJUFYdsYCU1NTv/iLv0jKXIGw5PG6ZonYCMJe6hMU7R9ZILJAZIHIApEFIgs8&#10;rwX0d/3oOz/+sY/v2rXrjz70oTe84Y3PAEAfOvOCB18MkUhwWTlk5T6Bq9UalT/4w9/7yN/+7W/9&#10;7C/8i9fc6Xz17pOf+0T5xHRnyh+8rkO/LuHnnCRAVTOKCTtnVFW2rWYTJAoAFf8yQCzF4q5FajAC&#10;ebGdtF6spJJJfnAc4nV5Bs5drbhcCkO3cKQKE0t7FK+sNsHiEkPAbdarjYaBdxfZXx0PNzJb08uF&#10;4vi36stOcvC2H17/s+/VbtxZAylrsUSA19n5IWmfF5NhisnJyfe+971PP/30b//2bwNhEdeGGWif&#10;95J8n+3wvOb6Pmtv1JzIApEFIgtEFogsEFngZbCAuWn7lkMHD/YO9r32rjtxw/fE+wk8yH8XWp6D&#10;TRSwch5kCRytXK99+d5vHDh24tabbrllw0Zzdqpy+njz7LQV89I72xOv69dvTJqbAn1L4G317HWB&#10;tckK1mn2ZtvaEtM3GLEtscT2pL5Oj22OxbfE49uTNlu2JeLbktpaTdtssj9brE2mvcGyNsfUZ0vc&#10;2kqZlrXRsrbG1Qobt8W9Nb6x2Ypvjic5fFMivs6y1sXMTUlrS7avnlhcLsxM5nUr3TG4ym5vdz0z&#10;qBtm7DuObivVrhezg0RUgED+0pe+ND09fdttt23fvh3XtGsWyV2zDX8Znt7oFJEFIgtEFogsEFng&#10;mrWA4RTLuq/FdIOYAEy3AzhczXdac/IXY2EvCG0viF8VdUpMrVQilUgSbQBGVovFtLa0a3q5lKd3&#10;+jPBbNHK22tsbbeh7a2a180b1+va7iC2x7D26OYePbbX4FvbFdh7DYP1m21tl6ftcPS9hrbH0Hd6&#10;xnWesSswdvn6Tl/b7WvXB+p7R1O7ztF2etr1Gn/yKx/tOk/b7hg7KdbQdrjatrrBT7s1badu3RA3&#10;fnBg4PbOcjD25Fc/MXbP3dr0TELTbWKCtZZnm+JiRoDoZWdJPAvMlaQM1ywFe80+V9dswyUw35Wz&#10;XLMXImp4ZIHIApEFvu8tYN6+cfvZ48dH+gZu3rN3sH+g2aiTIavZbDgNvi+wNC6yPHtXmEg2IjRd&#10;Xl544FvfHjt2eu/6LXv6e83pUxMHH21ry2e39ow3SqXqYldP2uzRtVTF04q6WfeCkm41fKPq6xXd&#10;aARGxQmKmt3QjJqvlVn3DLZXvaDo6GXDqrNnYNQ0q8En4HCr4lo1zWZLTbccjV/Nqm42A71CUbrp&#10;6kYtMMt8dPaxOYTDK3pn3IgbxdnS/Ik5eOOBzi6zs4M0uGUs8cyyso0XswN3DDlp5+bmYGGXl5dv&#10;v/32rVu3EiPs+/5Oeo4xzzXb9qjh33MLRJMA3/NLEFUgskBkgcgCL5EF9D/96ff+1d/8jZVK3PH6&#10;uwbXjORrFVcPak5TYwb9QsvFXgmyPUyIwLpscU0XWvLBb9538sDx11y359aetvW16fblsZ07U203&#10;Xf/kg/dNjS3tfFNH9w92xzfX9WBWi0EBB+heNd/D8SoWb1UCNWuLCVVBbFG1GtTNb7qupRy22FH9&#10;pHMEpyMXFzuocysRKy5pDiBWJzsXwb0IHdZK20VIA11zA81nVR1qepreCDK5uf7iPd7Bj47npxPJ&#10;zXuX127Ax2t8+TsU7HfzOiRsAnnIKPQjH/kI5Osf//Efv+Md7yAzwkt0/a78Yr8bo135rYhq+F1a&#10;4EpzW4xuv+/ywkW7RRaILBBZ4KqzgP7xn3v/Jz/1t8XmspdJz3lxL9He8PyY6UFvkrJVuUa1/Lpc&#10;hRNJCGvo4MtnlpWvq3/iwrUiDCrcZiUAF9edUmNUi22qVW9Ne9ty2g0/sb3vLT2nTh069I+TXWX7&#10;5nd262+IVzvdeGJChUIgmoCCq6SZterNWiIJUL1IlK9LDP6lki5ccHE0L+gJ5rvnPj01+/HCwrj2&#10;qJN5XE9NNfSmZ1cCvZ7wmwkXTtbykm2xjppbvGAx2ATkCoqt1+s7duz4uZ/7uTe/+c2kSbjSXu0v&#10;25165WMIieDLVUPHzIpIQWQqXFZogvzJPuF1lI3hnuFP4Q5hCUhKzhvg8WfDb2pOEDNj/IpwhygZ&#10;hL5Qd/wz9zMjsJa0nHGbG3iOb6shJWWGWZcl5LAoVZ69XKrZKYdDVlZVGkJSDzkp6/KrtIstGEoS&#10;o6gmtBKgSF7oK2q5VDtcUZWPKhNZILJAZIHIAs9hAf2L7/nVr3zy7/RmoW14VbN/xFs1uqShWfVN&#10;K+byRm959HM8UQJ4m5LDlTfYcxt0pXiU9Zhul/3aI08/cfLAsTvWbn5dT9fa8lRmaWzdD/auf+/q&#10;mjt26O/HSvcHIzuSw+/I2DfaWqoc+CVdhaXlvEnAbODXdYP39EWw5+WCsDTQaNOqg9rjzdnPjT/1&#10;zea+Ka3SuTZYt8tPty+bVslwjKRvkJ+rrut+IlCBuS6wCLCQVz55d1/96ldff/315PeKIOyV+Rwi&#10;dwGKnZsxcN1KpQIUQyXC9UI3wrqCm60/SU3Ht4C2UAktjQrR6rPbKCU8G8J65KbDYVBHGx7TmkZC&#10;S7Ql2xOkqHO0Euoarda0Xd9C9OKRFpngxBX3n5QjN1gIo188hJVWSDlS2/CbhgNkU6mUIFQCNst5&#10;+Za8fSuR65V2n0cQ9sp87qJaRRaILBBZ4MVbQP/mb35w3yc/0ZZfXLthXd9rX915111LnV1LnpdS&#10;hJRiPmFm1JtbYku18gpccJFXWvgKDNdN3yz71f/+F//r7k994ed/4M0/f+Me++BD4w/cnbyhtOM3&#10;NmrD84tfmj/zf2ulBW3oB2Prf7xdGyDFV6GhVUwbGUDcUOljgdJNPbhwkK/nQ9TnV/ZCrllqH2Bn&#10;4Nl6s1vLtzUeq9z/D+Onn9BWde3Z+M9/KbFu43Jb+7xTi1ueClvbDOqunrQVV/fsRcXtesaFi7c+&#10;SQ2y2SxtuGY9uq4iDLF///4vf/nLp06d4goy/Ojs7BSIxlVmRa6sNEf4yJVNC4PKrUS3rMv2kLyU&#10;x0T9ScBiglfosbifjNfi2Uo6V0slm7Gcnp1qzi2mCqWOesHI14MKMeRiDB3tOLcQYFHcBCXRMSsX&#10;Iz4v1ezCIkuZ0kBZFhcXz5w5MzExsXbt2rvuuuuWW24hm/TK217gu2TuwD5X2n1+qXZ48V1qVEJk&#10;gcgCkQUiC7w8FtBPfvaTM1/6qv3UAbtRG3jVrX0//8+0jZurZiwlUPUZ6lP+UrFaL7VevuYY3gf/&#10;+EMf/t9//evv/In333Vn8NBXnvjsh+0bJrb9yy3e+uXYKS//YX3flxa8AXfPu7Jtt+e0Pq1uzLi6&#10;l1CJFtQZAdAXg56XWp2L7W+giIVXbSZNu0dbSB35/PzMF+qd86tW/ex7uu54nbZ+c00x0E5CJS8j&#10;aMNFAGyr9HDWVVmstVzL79Erv+3h9cID70Mf+tBDDz0EWgWrvfGNbwSuIQjBG499VKaNlpZAPRYr&#10;bscQ87ExhLbherglBIjnsK9OSjpm3pMxJ5FcjNsntPq+YnOs1m8NLiQL9Q2+t9VYyi1XzVIqaWcS&#10;CYIgUysYUMl4LFiTRWQPL365GIRdWFi4++67P/axj3HSt7zlLT/5kz/52te+llkFMYIg1/AmB8Je&#10;rvq8+BZJCVf+7Xe5WhqVE1kgskBkgWvNAno5fzZ26FTtK99++nOfK1r+9h99Z/8bflAfWosEFuYQ&#10;8avygFJ87Dm6MxQSrORcV1rtvHcGcG+5XvyDP/2jv/3ff/3+N7/j1+96rf70/Qfv/sfY7ZNbfmln&#10;dU2xvRxoj2ZPfHzqyNHFnlF9+7sz6Rt6g7bZkl5OoYRtRffC7+qiGtbLdMU4j+UqCUUQTwd+Z/1A&#10;bOETxbkvzs8O7t75lh8bfuO7tL5hHywNzlVZv2xd1ekCS0iShSydcFRX2gTrZTLb8xdz5WMINcnQ&#10;Ilm//vWv/9mf/dm9995LTImdO3f+2q/92h133EH9QWZyEUOJiIC2lWwo4DJkLkN4By4UxBniPLkN&#10;2MJN1PBdO5aMN+Lp6bj7UGPsk8fnH50Z0tbUepv2TanMHR3eJt/prJtZnBqtuJUQLj9EjWJ6wd/P&#10;Xl6Y2cO7NOSSEVF89rOf/a//9b+C7JETvOENbyBzMiiWmggnLZg+bNeVdp+/MDs8/20d7RFZILJA&#10;ZIHIAt9rC5i/8a8/kOrrj6fT02fHzhw9XCkU27Id7UOr3XjMRCP4jCeKQpAyhdrSAQq3FDJMK8mn&#10;8OUnK07DWSguffO+bx94av/mgVVbuzr12fHSxEl3pDhyy3DQTpSAppkyU7ZXmCktHdE6c0G2s13v&#10;sDSriuZOBRDwcSlTQlxd1eCl+qCbAB6gwSUhrmvWUrlsux6r5fOHn5rRnHpXpjfeO6In4j78lxaA&#10;YQ2jlej2WYsAFOHJotenWON7fZM/1/kBrwI9IVlhHPP5PMhstrXANQJk16xZw09cTfJT8C0gUpaV&#10;F1/QqmwM7wEZuoSobiXc5P5hbsG2zJhjWnXLmLJqT1WdMbej0kdEDTNuZbvSHcPZ3KpMui1jJI10&#10;QrGwIV6Up48/2XhZFiktLDBsDrAVQI9EGOMQKm5mZqavr49sHRhHAL2Ae+pzZc42XOG335X8aER1&#10;iywQWSCywBVuAfODv/nbdiylpdK25zcnp/MnTuuOP9Q/0Fg10HpNm3h0iewOpgVhIBB2ZZPOe0Os&#10;pKbESdltuovF5W/ff++RA4d3jq7dPdBvLkwWx0/5o6WhPVm7u+AaFStet9q1eEV3TnhmXo+lkrHB&#10;nJWNa76leSnNT2pWRnP5M3GBT5DULulzwUL8hKHSOiQ1zzIR3QYoDnNasjeTSrunFyszy3o51tM7&#10;qvX3enEb7ABfCz4NqbiVKwCgELiEukBhzq7N5QrHEILABHSSTQ3kioKZhZgSx48fB8CNjo6yA65d&#10;bAHJcX3D8MBAWxa2sIQr/Coxg1lhIzqElSGE+VO2O65eqVWcZr22VIktmNa4mT9U9haM9kYvPG21&#10;QSzkeq4np/Xrek7dj76Dd6UnZ6SEULR6Me3pCzC7IPIQf8ufxDYGtmKQtra2+fn5qakpEG1XVxfI&#10;HjcvLCPp6DhKSNkXcN6X9Lm40urzkjY2KjyyQGSByALXlAXMf/3Bf0MsVS2RzGbSHfOLs0/tLxWK&#10;Hd1dsb17VIopwqmemyVUIlDe98JBCQn0bA7yHGxtvdHlVd2oNZZK+W8/cN/xw8du2brj1jWrY0sz&#10;pcmT2hqnf3vT6JsPDKdmN2MZLV1J2aet8cerZbOWHs1aWcMpN0hK4NaNekPHJdutBc/+eFXNqwbf&#10;/eeChbCxXksF5bhbtnQv4zZijWXDqGebWttI0R8/OF+YbrQNrI+PrKrl8K4xrSYixAuj0pCfC4ER&#10;Nokg7BX7UK2kEk+cOHH06FGC+G7btg189sADD5RKpS1btuDahU4ACIvvlNz55zGgbBdfK1mRHViX&#10;JG3Ckq7kOFuq1nSgeYyWmvmKvqT5E9rykbK3bHR6fYER5CuLZTef6LETg2mtTXOTvttQ4RFkEb4z&#10;JEovaNtLhW7n7R/+yVM8Pj6OSyJGoEWnT58eGxtjIwHjcFVkSzgGoBpXmi/XlT8JcMU+F1HFIgtE&#10;FogscOVbwPytP/p123FgW7Vcpp7OaHV/5siBoDLTMzia7MxpiRhJDpScwDdMyxBnFvGGltcDLzCF&#10;UxsN1oWLYh2qSZZarebVnYX84oOPPHjy6Im9Gza/YuOGVHlx/tTh5vDS6tuGtE5yDNQT0Kh+ys9k&#10;qkOWM1PMT/vJw1b743rj3vrsg8b8A27l25Xy/c3S/V7pPr94X1C+Lyjd75cf8PgUv5Us3Wu++I/z&#10;Ta/0bbd4n1e536h8I6h923EfrdYem4s/1rAW/fRksX9+2e5JGqOdlXg26cZ1v6lUDT5hjwyiNRCE&#10;wMLfyyOJwrmpc0Ebgniu/PvgpavhpWKpl64mz1GyXCNiERw+fJgKv/KVr8SRiwAF/AkRizM+vKMa&#10;v61Y+BMAxz0PQ7lSXcBGDgEBg3qBqgJkQ3oyHP453DRwtEvloKy7i2YwazeP1czpZsrLxRpGd7M9&#10;uRyvLzYSbSlztVlPamkv5tbrnu7E7XhCSyfMhJG0GmaDoHXPHkmyJXxCw1bLXIE8s+eZ4tnka7gD&#10;jzOYlUOAsOSZA85iFqhZXNyQEwBtBcIKFwu0vdJQ7FVx+31P7vnopC+nBVqJdFoTmBIuUi1EinQ8&#10;FfbZUdtQy/F4Sgof3q7X9Evj5bwy0bmubguYv/OB3zR4B5kWCawS8Vjaby5NnJ07PbboNPp6umI9&#10;Pbodg0YkowFPmOG7BNYSqlWJBJ6ZQgW5wlfJnClkFevFYpEJRyAsSbTQwj78+GNnT525ecuO29av&#10;tZem508c9NHC3tCldVZdt0rJlK1rmbiT6Jp1vLMN5+lK/VCxNlOv56vlqXp9yvXGvea425xwnImm&#10;M9nkuznJutOcrjiX5TNVa0zX6lN1d7bSmKw0JyveTLF6tpykDSWvXHaX6m6FGEiD/ZmBwSCuIhMA&#10;TpWywlCrNEBB/JZ3ePjWDBnZq/seeXG1vyowhFQSihEiFhCGeGDz5s3cwE8++eTJkyehGzdu3AiK&#10;5d6Wm18wq7hw8S3qkRBKhutyM0jhgiBDMUC9NUPRrNb0pmGRuyOfdE41jMUg5WRNT7fJIGf49Vit&#10;2eHYvalEG/odv6E1XMtlYoToGSpGc0wFjGXUJFUKpQUr8ejKSyc1uZi71cUuE0YAtnLU4ODg8PAw&#10;FsAggNqlpSWkBdDV4HUxCBW40sIRrHwYX9xdHB0dWeBFWUDwq3KkUE8gzyxzKWzB19M21IcnWvUV&#10;voq909r3ivYgeFGmiA6OLHAZLWD+7u/9lo8TU9M1eaIIrd6V8fOF2aeOFCdP93R2tvX3G7mcEWN6&#10;FLcqX6tViWy+ErwKihWXbXlDK8hXKvHmg5JR8jhfXyouPfrk4xNnxoGwt65bYy9OzbUg7PDeHq2r&#10;Fmg1HbVtAM2bNrSkWS7pp7Vgn2ctaZ298b5Nfd1rUt2jRk93snsg0frEewbjfKuPWjG6B+wX/+kc&#10;sDoHjI5BvXuV3dXPJ94zkGvrtJNao17TKr617FsLi8sZ3W4f6K/35vC4Adg7JC1THLUBD6uZJGAA&#10;6H8HsqyEL1cFkruMN1ZY1JXf8LCGBEA9duwYAHRoaAitJ8iVLUeOHAGc8Se4VqL6S/gCQaVhM8Fw&#10;crll3BLKSMLdBGiKUpbBXrFadRsN8hvApqa9XKqYbhyve7PNjJMhMHIssJj7qLjVfLOgJYxsNu11&#10;kykr8GKOy53GaRVidQxbcxqhvkAJDKQ+4Y0Xnv15r8LFdqC2k5OTVBgEPzAwgMqC0ekTTzyBKBZr&#10;bNq0adWqVeE8wxXowvi8DX8p7vmozMgC51tA+ZIoEKsyXCrfZPXWUJiVFwj51Fucqwq/rlIJtTBs&#10;BGGjeyiywHdhAfN3f+e3SG7pNRyjgSe+Z3Wl23CHniqVnnrErTfiqXS6rxdPfIcZczW94Xu6ysMp&#10;KDZ8ecqriy3gV8ArVI0E0VRPoxfMF5Yee/LxybGJGzdtuWn1iLU4PX/ykDZcGdrbBYQ1jBpTKJBI&#10;JmmK6tbCwlT5oNs8bmtWMrazI/6qQfO2Tn1nzN7umtcZ5nW6uVMzd+pqhT93mOaOpLkjfjk+Ceu6&#10;uH2dZe2KW9tj5raUtiNrbojphl3IVxupwa5NO82yq52aRtaY3DBoJttpXhNaGtUjBCyWMTxyhlr+&#10;uRDxGAf7X+MqgquLBgOwwsJSZxhHkBmz5NzYbDl48CBT56A3qFlwm9CNonMVzAoTKagxRLErRy/n&#10;CcRFI16u15AXJO14e6qj3ehMFhLlw+XGRCXntdmkxvOVagddTqlaIqlHh9XurtbjuFzG3IZf50HE&#10;6RDZTtOp80CKsEfGkIJZRX4tW1bi2ufoEC4G9agqaJUnGmv09va2t7djAfze4GJ52Ckcm0DHSlID&#10;7vkr7YaPIOx38RaIdnlZLKCmTkCmvEbP5bzkX8ArDI6Ct4YkPTnnWvqyVCg6SWSBq94C5m/8xv+D&#10;nwgULCRSxfAc20wm27oaln7s0PTUTKAbAyPDWjpZcXhf8ZoiSJZyixbmVYCseEmz4K8N/8rbTjSg&#10;asjp+8Xl4szCzOP7npwan7xh45YbRoYREiycPGSMVgev79C6iQpb49FWkaqIFYCmYLbo7tOCccPL&#10;WbUhN77ZtHfHaxvq9oipDZv6sK7JZ8jUVlnqM+Jqw8GL/3hDRjDsO8NOsCrwhzR9yNZXxRrdvpX3&#10;jp6pOOm1O+54S5uRWnr8QHFhIbeqNzYwYsRt2kniXXCumvlRue4ZBagXuZgIIwg5d9XfJi+iAVdR&#10;84GwRCGgwrCwaGG5jmBZaMjHH38cdpagWrt37yaYlIzcQm8qwW3SzBDCisFAeCvFNuGQT+FK0yDw&#10;RjaZ6kh3ZoKMsaiVD1bqE5V2r53RGzntiFPcwqme7wZ2Ld4Y9JJpK5aLO0GTcpXwujXtqORzK3Jn&#10;CJwVXQHfK3niEM6urGpYz4tdJkakQFiK6u7uBqoi7eWbolDEorsgzNa6deugqMUaIXB/EffLZT70&#10;Krr9LnPLo+KuNAucA67MVfJqUOEhEcgG3ky1tuz7rmXHW7oCoX08ONorrfpRfSILXIEWAML+RqMK&#10;rwPLGtQDz2m4WSulG/FcpXjy7Nni0nJPWzbZ3UGK9KqulxxSvX4nso9Mico3lAwQlgWSaaWiYHF2&#10;YWZp7ulDBxZm5vdu2LJnaBUQdvHkYXN1ZWBXe9BZcrUGaa8AgjiUabWkfaDu7XeMoq93mctepVJe&#10;auv1E2uTjr0YGNXAKAV6ScPpTKv6es3X64HmBhpy+Bf7QWwfaE1PQ9jQxFUc6svwrVqlsTCxdOoo&#10;FPG6ta98WyzXtnD65NTZM0QK69u0Scul7VQCdbDmaEGj6fquozm6a0o0BkE2wtVdgRf+ZavSVYQh&#10;gLCQi0CxkZERJs25gsRABYOCa+EdsRiKWEAtnkxykwsFyzfr56FYGb+tVI0LoAwxbiydzCST6Xg8&#10;bWWsekybVRDWmSYKRrulYmgh3GFUafO/z41F9K1MkE0ltR4NPzGmRJSojoETXG0rs8F5pK+QsqE6&#10;VsCr1Oc8oBlenYtdJh5thARUHhJaQhDgqQa+F78uFLEg+/Xr1yOTFSL2ZbuvvssTXUW333fZomi3&#10;q9ICSoh3Ltc0vCsaNE3j9TJ39OinJyaOM9xsy3UbRlKNe3XNgwrhfRgtkQUiCzyfBczf+70PBLUG&#10;vA7BqWBDEw3kqIlGGhTrzi8vL42NNeZniY9q9Q8YdsrRcd3g9elLdMww7AAron8VCYFo/tio/qw1&#10;irXysVMnluYWdq/bQFxYtLALp4+Yo+XBvV16dw2BbYtPsk2tXaumvOPm8lQxyJrde1abllk4WrW8&#10;RnqgXe/OW1rDIFttS+lO0jDDx+PFN7zW94v+wJ6adByBg2+Z5UKl2lozHpTc8pnywmGcRzesu/H1&#10;2khvza7PzE3Pn51OpZPtne1aT5dv4SrueVVwheK+kOOH4mDJCCoQ55p9lV7hDV95aaAVCUoASsP7&#10;nhlzABloFQ0o6I2QqEQngI/EgQlRrETXEkSIigD8yvqzoaTAVsGO/MpuYewCMxFLxOyEZSeMlFW1&#10;tWmtsL/QmKxlmx0mqmrfapG6HIOPcuA13Uq9Sa68RHdM68Sbi8GWeh8yCUDc5hA9SwXC75BhDeGs&#10;SCAuuMPFBloMUGk13+BX7CBYGQiLBbAJ6BYilj8xi2SdvdKWK/z2u9LMFdXnJbMA7iJKAtt6+viq&#10;LZVOHz7+0COP/Y+z4ydSyfZVg5tMM+tJLALdNbTLkzj6JWtOVHBkgSvCAsqfOhMDj6X0uJ1OpTrt&#10;jGYnm1252M17t7/xB0bWr108fXr8sSe0M+NmuZGzUiHtJNPlYSB3ACt/yqua9zRUDa80Xnt8E3WI&#10;1zwb0Ryo0O5qN8/3lP8Tk/DEniUdEQEPEJMS7/2kYR+MaUd7Pe2Ggf69e2JBemqfM/7IYqB1B1qX&#10;prdpRlwxtniyGKlAzwa2d1k+muVoJlVq9SD0HmQvsNzA9DKOlvQ0s242gngwuqr9dTfldm+qNZtP&#10;fvme6UMHtVJRxcvlGB8wgY+4LXjlPEBzRVzqqBIXskA41S5UpRCr4DxuWu5hWEaI2J/6qZ96+9vf&#10;zj1833333X333aQ/4GZmHxmqyVNwXtkh8RniWjkkXBjsyE8teRzpQ/DsUsIcHiCPX865dyhOhjx1&#10;jK/Kh0vTT0wXjua1ohYzEgyONIPQBedo4JVnD/3JZOy0Ulcgt+UlLSs9NYVkpZa04s4773zHO94B&#10;+ToxMfH5z3+eGLr8hCkuqfBo58gC14wFzonrlHrA90u15WMnn7r/wbvPTj01M3+w4SzF4ioFpSzs&#10;cs2YJWpoZIEXZQHzAx/43WKjphO8kqlJ1yeTAMJY32m6ltGWzqYK5eKxM/W5fCKTiw/3N3NxvVqp&#10;1isFlXOy6pSreG8Vm+WiXtMIn9V6nfPihKFhelGWhB33jODYqePjp89u7Fu1tbMDIUFx4mRiqzOw&#10;K6d15GFhDYCsZuvNlJY3J/bPLJ5sZuIjXZt7jE21BXt68YzTNd7pDC6ks2v9eKxpLlhqzt9WCbL0&#10;iiKFLpR1VnltX8qH2RvlM4pEURFbxCpiJjgRNExvzDt52PWN7jW33FxbNVhND3bmBt38Yu74MbPq&#10;dLR1W719TjJWjSlZE049TStwXIcgZZZtxay4aVigk2tZS/AS0WArVZ4rn4AXfDoOJFYUmgEuFjxr&#10;f38/1GMIaiEamVJAFEueVUZ9N998s4RBFf5VlDNSjRA4Sg2VQod5w1ZsZVbUxwB86i1+3jB93fZs&#10;qxLXZ7TSgZIzUetxexgLtfZSZA2iWNu1Em7SdvVkIxEL4vGOmD6kBznXbwbJStK3mXg0TSIYBBKX&#10;h3TMBJts2mZipbqAmoRy1fM6DIG8PLmCUEMoL+thXFi0sJ2dnaFUgBWIaihYIjbg60ZiXqhrEC1H&#10;hazwlTD58ILvhxfVrUYHX7MWaDlrEWeg1RecewUpahWlmuHyYBL+pzA/fvjJL0we/7he/ebm+NZ0&#10;JtY3cmP/0Kt0nYB5Mo2i2J1r1oRRwyMLfPcWMN/4pjceP35sZgax37QkkJyamjx1+vTZs2Pu/Lwz&#10;NQMLOzs3XQn8kq9yxx8+wfTH8ZPj4xPTM2Nn2GtsYhq/r+m5CfJQzkiW+UJr4cUGieXWmsfHTu4/&#10;fGBuarbDiGWrFWN+IliezW4P+nHn6qwGWh3UCD2kO0m/ZM4dWyyOezE7Nri9J7UmnfL96uzS3HSx&#10;abr9g+16D+/0phvUjcDVTUdjut+8PANWmbdVUz2qD/FJ5UBiW6+uN88608edmLF6wy2vi69bl+no&#10;yrS1j6YSpSOHTy/MNSyzt78vlsul0plEKqHHYgnUjYRxSKVTiSSohfihyAtcx1NBC67J5SXCEILP&#10;nr28YBtTlGhhRUjApLlo1/hmC+gNPpL7/+mnn4adRf3JFmArCE8grDQzJF9lpVWZVpicZ+SqqsIK&#10;4hlEZCMigRVooFKrqiBscX+xOVXrcLqUDpvPM+8whASs8gYs1YsVq2r06lafGZDbC5W1aQRxz2fo&#10;Se5nxlBqGNaaBjEM1/lOjILzbCK8rLhghi5fUi+B4OE3ewLT4VnZjRkVUGzonsjOMsGCvgLcz/PO&#10;r2QyC+UEAuVDGP2Cr8uLPPAluv1eZK2iw79fLaAip0OnqtiKPD0QOjyPKPQ8zUd6xOPeXFo+fOjQ&#10;Z04e+0pSb64f3tKWzDRMN9O9ra9/rxqLMnTlMdY8tRItkQUiCzyfBUyw1le/+tWHH374wQcffOSR&#10;Rx586KGHH3rowQcfeuzJp/c99PDxp56cO3umUaswOizOz5949PEHDx979MknHj948OmjRw8cOHTk&#10;0JFjR44ePQgXcwSvbV5mLKwcOnQIbw+WIwcO8f/c0oJHXPZKvT52Jp6fbdMbnbvtXiBsBxEJgLBQ&#10;WYxRk0HFqk9XS5NKadC1KZNea8eylu25Y9PlxiGtvUNL9pgE0vRidXgn9cZtpDX7/Dnc52vyhX+/&#10;GIQtnq7NHPOahfb2vg2FQF8sVM1C3i0tNWenDx0/nl+Y74jHMrpRrVWnC6Wz+eX83Mz87Gy+kIeZ&#10;wsUNMSUTyC3Q8sLqddUfdYVjiBBjhRAWehQXe9y2JOyAePeDzyBiQbFPPfUUeln2IZiUuHyhjRGY&#10;u1I8EKI3BQ1buFVA7DOz/GhWNAusigbcj5mVmD6jFw8UnMmLQtiElazhN4nsOuaZOSPVnYq12UTC&#10;cwGrXtPxHdIcwMei0CFoOiQuETFCGH2eWEIgrCyCv8/DmuElY7skmGVPIDuyYGFhBZ4iJ8AClICG&#10;mAUpPCwsKFYKXFnm9/Ae+B6e+qp/dKMGXLoFpJ8PCCoQkO5EESHnZgOBsKa2uHD4iSf+7vixT2Ts&#10;wvY1O1Z3X+84i4v1Qiy3vn/gRtuMqfeEzCpGLOylGz864hq0gDk/N/fII48S/BIK6jRxMY+fOHny&#10;xKlTp8+MTx09chhqVWvWOtuyGcOojE/OHz7yAPtNjB8dnzh1dmxmZn5xbmFuenZ2ZpZ/4VxZFhcX&#10;IasUlzs5CX9z8vgJ8Gu+XKzmS2alkaiXu0g5ZHp9NyR6dwuERUiAFhAYm9Lxa1loFsbrOPR3bkml&#10;hxwj7aUy8ZIzrz1IbqKalbMyq1JGusFwVuX0chEgXB753cUgbHXCnTvuTB13J+brDxw59uihowcO&#10;HTh48Kn5sTMTkxPe8qLNq3t+7skDB7/66GOPHD329CMPEvh9/9NPnzh+vNF0CM+USCZEwH9tLlcL&#10;hqCe4s4FPCVQFOAMhlVIR1aAnoxGgHFMVjz66KPc2ET1x4cJGlJCT4T0pGBimUxvrVBCmLhLVhSc&#10;JeaF0l37ASysiZBg1igeLDpT9YuxsLAyMSMJNq3WKsTVyvSkjS6zodUdleC56alJCXWXuRCy6qOc&#10;wOR+CwGlAFn5DqsnW0QjGyLaENazGwA9hLDCwgqElcsKcAfusxta2LNnz1KVG264gQiyK3PqCpn9&#10;vbr5v4en/l41OTrv99ICMK6tcaRp2vh4BB6vKfgflOvl5aUjTz/16eOH787FKjdu371xZJdeS8wt&#10;nZgpLsTbNoyM3op7J8+JekBVntnv2SPzvbRedO7IApdoAbOntxsAedNNN73uda979R133HTjjXv2&#10;7Lnp5pt37t7L+s037t170w0b161N4nxdKHb6fnZ03fbrtq3dtml048Zdu3bv2rFz65atO3ftvP6G&#10;63l73XLLLbfeeivfiAVZWL/1xlu27dpBCoDlhaUdI2teuX791q5El+2ktwZ9u9q0zpKPKkCiEgUp&#10;vRarT5TnT6JB1Fbt6YmPeKZd1TK2YZdzp1LjMw3iBfStTpntzICSZJ5Z+qZywLocy0WFBFPB9JH6&#10;iadqB09Mfmv/4ceOndp35OATBx4/e2bMd5yBZNIuFU8fOXz/Y499HQj79IEjRw4+/dQ++OzDhw4n&#10;E4m9N9wAe3cubeDlqOdVV8ZVgSGkkkBYhAS4bQHLgGsQkGwHjQltyXZwLRiOQRyz58A19oGsZTu3&#10;r0BYIVkl7ICUuRIsrrx2TC4qCOtpdhBDC2s8H4Q1PAMyH31LtViplatmwkx1puw0CWc9FRy2lV5d&#10;fUPFoouF4W2liRN4KlSrQM/wO0S34QUKHb9CaQQ/oQAGm64UEqwsASMAWMHxYHqGwYxdCatHVgiU&#10;xIKJRSv8PdSCXxW331X3UEcVvpgFfLgVlYALfw2l/lF5uPDNdLWpmXv2P/2ZsRPf6m9P7N5w05qe&#10;HUaQbJSX5vMTi7Vitmfb6OpXqCB6KpI0XQP07bU6bRfdW5EFLsUC5uBAP9LNu+666y1vecurXv3q&#10;nbt2bd+27fo9e3Zu27Vz9651zJYOD+cI514qu4uLccddC2DdvXPH3us37di+edOWtevWrV63Zv22&#10;zVu3bN6+fft11123c+dOvnfs2ME3y95d14+sHR2bmjh76syNm7a+dvu2VZanFeZjG5z+Xe1aZ9lX&#10;QoJWdhItrVXt2lht7gT6Qm1oT29qteYaJSNO9iO/PWg7OVbIzzm5VJBpS1mpdtNCMQSDe3lGqxeD&#10;sJUTjdljzepSItezNjY00r56XVt/X0df55Yduzat37Br3dp4sz524mTddQfXrNm4fv2qLZtyuezc&#10;7Nzk5HT/YN+dd72urb0DT7lrVp5/hWOIUMbKUwMFK0G1gLAEIggxqCAwvkGr0OqsA2Hh2oF3zJsz&#10;ey56A9lHFo59JjCFaGRlZlBhSsGOvKNaLGxLC1uLG3PPw8KqUJIc6Qa6G/g10h248baE3RczYmhq&#10;lAOiixuhSili2LptGrbKePxMbNqVal3BtSr2QSs1yUrBQ8jXhnQsDQkhrAQXWxn5ld2wFYUDYUnc&#10;BYQ9evTok08+iTMcjz+2CrN7fA+J2Cv89ruUvjra9yqwgK81IF952N0GXpvKv8Ktz58ee/Kxh//7&#10;4syBrrSxZ9Oe1T07DTcTNOsNL79cmF9ulrLd24aGb8XJU+neW/M0EQt7FVzsqIpXgAXM7u6uZqO5&#10;ZcvWtWvXwhoSZ4Ac6LzftIZXKFfm8MoqlT0HmaoWZ76SFF2Vqom3c0dbLJshOGW12ajrXpV3Is/j&#10;MzmBJCgsSlDef27DyVcKjz752PEjx3cMr7l+1UCmstSYn4hvcAYQEnSFEBZdYFKrWtVxb/F0lfQl&#10;3VvaU6N4plSgZ82YpmVT1UKhNBY0phsdqWxsKKOlq65V+04kkhdnzYtB2AYQ9rjTkd5051t+/BVv&#10;+5G9d73xple98o677rjljtfv2rFj89BQzHWqxcLA4OAb3/imn/jxd9/+Y+/avWs3c7uzc7Ojq1e/&#10;/o1vyJCnlNTY1+qo+srHEGENhYUVCAsmWxmCSmAfNzZeTSgKEMyg9oZ6hIgFsfGN2ECwqdyGod60&#10;lTzyHAXa0pOc81Im/RYvOLLixbS4XUucExJcXAtL8jf1YgtIYRezg3hDxQzxiYLnt6lks7gfNpCt&#10;kh5OIVTNc3HvUhHuQlQaPhwhLxtSs8Kqyp5h5QV0wkAjk4GF5U+BsBJWVpZQVABahY2m3yATL35d&#10;7AMLS3oItkvhYNnvFRF75d9+L67fio6+0iyAb4ZFgEjlGmz5bvP00VP37Dv46fL0vlVdvTvW7Bzq&#10;WqOCm6P1sXXSAi0XppYaxXTn5lVDN1lGTOlg6SEiIcGVdlWj+lypFlAhMNHu4ChSqVaLpVKhqIIJ&#10;FIvkZi+1cm05i/XmYtO1u7r6NmzsXrPaqJQKE+ON+fk4UXhcR+dRtLS6ir1zLkeXIFcO5eVHvgNi&#10;ZlJyo9FsqXxUbj1BBi3Fj6jqlG3Un+ptT9IEwmCS0iqGqg8fa5W61Wc862mr3HW39A4PJwvHtenH&#10;a9rkotYo6nr6pTZs0orXa3RHQU9/76rhoWw2Z8cS6Vy7QwCC3n59eKR/w4aR9esIqZA/c0abn81l&#10;s/19vQAd5pLVFKrMJl+zzlwv2eVZKfE8T+55SecMcZscFRYliTnArFxESeTBpDn3Nrc0mPWNb3zj&#10;K1/5SoDsJz/5ya997WuE8pBjQ+QqFKwcS45Y5vdVfB21CBv7nTq2noDW/89Z7zoxtJheVCMhM+Ol&#10;zCVr+XBh6qH5xkLDLweGY+roX5HEum692ShXypLieCWKDesj8DSMsSXoXKITCOIM9QbgzpCRlZ/C&#10;OlI46xiEb/YB1v/QD/3QD/7gD8LIfv3rX//4xz+Ogja05/cKv17SnRDtHFngxVug6UPsqDQ5BG5u&#10;1OeOnPj2gaOfPTvzlQ2jQ1tWbx/u2appGae+5GuLAF0X94/WsJbXn1IDneuCCBGtHq5oiSwQWeB5&#10;LWB2dUEgNTds2Dg4MMizBAtbqykCtVCtuRpMTt1z64l4LNvebeS6mx2Dxcp8bHJ2cCmfjRnVbLpk&#10;J5oNN4l+XYuBTpu1hu+4lkmkK5+HGaqpTjiRZvPA4UNHzpzaNrrm5r7+TGFueeFMcl1lcG+n1lX3&#10;girvZU/NuqT8qlmdqs6frAVNc3AbQbWQCizpVkVPVD3bjQ05gVsxD2vOEcPOZJPb25zEguWuDiCd&#10;LKAGGeVBiwmef1y9iF9ySUsrcpHS1aqYnCquCb6kGb9mFxE2nGpoxe6+gb3VeGIuKFS1RqXq15cX&#10;1Esf1VIqF0vn8pMTpUP7hkpL8fbulNt88MlHnzp9sntk9R2vvqsz02ZU9UZc5VJ69kdyLH33H6KM&#10;fvc7fw/3VEFl5AMlueIDSrosH8tRdvDruj7uG3OeU/eNtOm10tpQPkmHBTTyUUJWX90RLQBJXbhL&#10;WskDWj87zOUr1sMHAE5MnD1w8Gnbtjo62zOJdClfKJfKTqPhEJKjVKxXK+xTrFWRnXZ2dCQSydMn&#10;zxw6cKSUL69dva63v4fiYSIlvL/AQb4VpxKwjlhWDWeojKzjyMUNZ8Qsy7GSlZR+RqsdqlSnGp1u&#10;5wWDapmBa+Eaolph1HXHJ6RBzXNOV5O6n+5p8/uM+WA5cL1kgHLXqdtV01PtDXULITQXhUOIbtkn&#10;lMCG2tlQBcH4lqEpfpnsBtO8UkggqFTctlpKdhVjC6YWfUUrMN8Urm8bNmyQGFuirBBdgQhk2UjJ&#10;EN6X9JC+gJ0jFvZ5jKZSbBDRUD00rceUm+afqDAZqqjLdS4/KkDrGdahVa7w699Dlv0F3BKX5xDF&#10;t7QsF/Zurf6E58HUCIWu1ZylYyc+t//hD2tzp24cWLN3yxvbU52a29S8ZksmEKOHdLx6IT+zWC9l&#10;uraOjNxKEPHWGJF40byDvh+0sBJtWsbM8uDLOF96APlVYsmHz+nKANXPfng5FjZB5oLoQFihwJWp&#10;rUNhWFhO2MWtHEiHvZB0klKl8JDnFj6tLFnWV3oayLHC062sf0gQCJUglVlZDWmO3JzhKeTJWmlA&#10;OQSEFnaesi57hqHKpfzzutyVqrlnPwVhZULiQxoirVhpnLBp4SHnlRx2CLL9vD/F5mHhYcND34nw&#10;BRTeGOHNwxbYJXkxiblMXkuYgJlT8cCAPZUksT74DO7IIHSOmYzHk6YZ082YbSXrpdrEVH1psR43&#10;nFw2SKYdwmIxg2mRNKvFMVm6ZdutlxYOyzFkeYHn7D904OTpM7vXrL+ZFPOlhcrCRHxtbXBvt9ZV&#10;84GwvAUJpeenCKpVHW8snWoErtm7rTO5BpetIj0k4aANI6E1g3QjY1TiM3Ol+WoxmdXacu1anMe9&#10;CoQFFTCa1QiHCQbFf/tSIWyr61DUcEu7qGb+/bRfNxrjztSRulvsHBjd3Wxvy1sevBM6B8K8Kk9w&#10;p4kCvyMRs5r1/MTkzNi41dvPJO/+40cPnD7Rv3oVkoP2toxuuRaGpIO7Zj4MYlBoXuCjZs8vw0ez&#10;SCtgNqbKCw8dDU4RFwJRiWEuN61KySr7hE9FJm04SmzK9QQ4ciMrlh9k6eNJxRpbVcQbH2SpggEz&#10;cjHHxyaPHDxGZMe2bHslIMHy0nKpWGk2Kk6z0qzV3GbNddTcAqk8DL2nq7veqB86fJBIHkhr1q1f&#10;SygDnlUeLSE1w+5DJKeyyLo8w6TAYI4iqASJYsycMkpHy/UZIhJ0XBDCqupyW7fgRavuRKFTXWTd&#10;qCa7MlZvTEuRRcPgGVFjOTByK8JxiEqlV5KuM+yhpBcLeWjp9eTPFvhWQgI6BPhUNgJhEVeE+wgq&#10;DXsu1ulGVQY+10VOQIho7ID3G6HHBOLIi0QOF9c3lpeBnY0g7PMgNhW5Qk1dM7BSA6Rn8CtPBnMH&#10;LV03HZ166bbGYEob/e1vfxvVGS8SIfK51V+GocjztOJl/1lZjQeQLiTw1FQhH5ldCSyYkGptYv/+&#10;zx5++ktabXHzyJpt63eYRlbdiq2BtTK5ihluNJqNfGF6sV5Md20ZGr4lhLDg4qsdwkrPEPYt8rDL&#10;Rpnb4Vu6C0nWDfbiT24qUR+FECfsNAQUtm7Icx6igmCkBOlewh6Pw8NfpacKwZB0wvKrVEPOzpYw&#10;++BKxf8F7yxpy8qTUoiUJj0/VQqhtoBsGe0L+AsrI7hQtsuKEAoSorH10Cl8zBI2XDZKkyUlKgmk&#10;OBdbxHoru32xttTquftbKZa3G28xWQ/rpl5VjsN2MYUMGARBSgceAlmB6dIWqiSt5vCwZOog6R5X&#10;9vzsI6hU3hRSOM1Z+YqR/eWO4icxkZzO5LVEr8TcKCvsoRLA8loNghhxmHmMCGoaR2MeNKFqQWw6&#10;8azqzvyim18q10uOEdiJJFAi7zY5swKOPIXg1jiJh3CgtuI2LFMcVnTfgf0nz5zes27TbUPD6fJi&#10;af6stbqyKoSweFoDO4PngrANAmg5MT3bnu5IFGrliUOBM9MYah/R+ht6jAbVyTmr+gY3YCir2nuZ&#10;IGxtrD5xqNFYyvQOXddszy23ICx0UtNtMGPrErZa15K2lTGt+lJ+4vRZNIqNUmVyavrUxNm+NaOv&#10;fP1rzQzg3mhlpm+N2a+RjxAUz/78E072PIr2Ev709DIorXZ47thHvl176Ix7am7uycNzDz9VefKQ&#10;d3TemmqYeUtrJNVtz43ZypGmXjF0WPjrM8/Hu4e7jk5D3SjUks5Vmzo7fujg/lq1DBFrxxO1SpVr&#10;7JIkQCVEphsiPTJ6GB/JDDP1La7en5mdPn3m1GJ+sT3X3tbWRg9CL8CYUOkHOMCBw1ULz9TKRdIK&#10;1BqUX/dLXqwU16f06vFKY7Z5UQiL3lV5dLUgYMvNmeZbnkUmESNuW11JwsSSVQ+q2GEWUnWX38mz&#10;IGKAcPQvnWP4dglha9gvh1sEwiL5ZYuwsGHXE+LXECOyggVwd0NPjFCYuA1QsBCxoiqWKA3y+pHX&#10;UljCSwo/Igj7fObloWNQ2Zp8ai08KdxBhg2po/5qCVxAHgo9gCI+8pEPk0+Y9MIoRuQl97zv++er&#10;wFX5OxQq724/aEJgA/sxkBoZq+R7WqFEiJpPHt3/ab88uXVk3da11yVTPcwNKZBLBpLWotJvGUoL&#10;W/g+hbAACUEhgmME8QjmYB08RMfCr7JR4KyAIbYIjmE9VNuvBE/SbwixJ1CGX+V0gmJDhCQnDcGl&#10;gNdw/EwF6K4FOlOCVDVEt89xU4ZwipLD0qSZAl5lhTYKnBVwJh1RiLPl2ZHq8b6Q7lFQWlhJ6ZDD&#10;Y6VpIVNL60iyI1hZ8CU/Sccuh0h/G/KXz/2cSvWkHOomTRBwKdyEhJjkdYNmTM4luPPc/fxM+J2V&#10;8DQcWlANSqaZnEWswW7ATjZK+VKOAHEpfOXEznmmkz1DcKwTRoCUWq95zWtuvPFGwj+JJI66JmAO&#10;mV61YK/QEzh+rW433VhgDM3Nxk+eNs4cX1ic9DraOnZcnx8cPhWz/LbOdIYMValWVtlUC0bqyRjR&#10;BFKV4tL//du/+uJXv/Jzd77pV/bekDnxxPHHvhy7feaG927SNiw4/iJtIoWr7XUGc/G5+wvHv1L0&#10;a7Ht71zXeYfvxiYYm+mWX/aDjJPTgjiUb3Ff/ND/nC0c9m5+zabYu5eSG1N+es4hIhd3AHSPSs4H&#10;g3BpPWOLjFCZvjCv6sUdS3N7nGUrf1/poY/nK2eGdr/ynzU3rp1sMyp2zPOZBnLohjKk4dKCLscd&#10;rDTK+w8e/fb9lZkZI50bazhfPzu2+g13/vp/+rO2wQGVh6nlIX7tLBdTdoaa0BdpimbQSPiZxtcm&#10;H/m9j3RNVvsH2paDubpfSCXTdqYr3jlsdg967W1uW1xvt8yM2VxlpnLpbFfOak9oIFtTcxQZq8Xp&#10;1vTAaakKHv32/Z/4+4+iCF+9gRfPDrCgiu9oW6l0kqxrsPtqBGng6+iVSkX1RjL0fU8//bnPfe74&#10;kRO333o7MT2uv/56ni55OGU4q97/zySpWjkKV4CAeBsIX6rxvuW+zKFs+RuVxpHmmspqA7znkzD2&#10;GcKVdyR9l+npHglplbOzmM6jJpo3bY57W834nenUbfFmT7moLVYtJ0iZPHpyOhnEh3UIB9PSa0tn&#10;F45upQ8VoEknAEyhcyDvCYfDp27dulU6jpAhkP35lh5HeuHPfOYz//7f//v7779/48aNP/3TP/3+&#10;979f5ARSBxnThz3si7wNnvfwCMI+t4m4w9UURKjEbs0ZcnMR3oJxXNPBSVEnXimvlVq1ceTI8R95&#10;x1t+8zd/8z3veY8Uy6UM8cfzXovvrx2IDMKDqW5kJkT4CGdSKp/cv+9Tpw5/LuUvbxnaum3NHive&#10;7haLpt0yMrmf1fPCZJxFdr18sTA2/sSx/HjvhrfdfOuvxnjrSng8g57hO36TV6ndwl6Cm+Sv/uqv&#10;SAoDasRLhPBHb3jDG1AcfeITnyAjktBp3EUkrCaSCT0GQaZJt8QWwnT+8A//8HmP8IEDB+hhGCGz&#10;A3CKYKCUJiai1wInfelLX/ryl78M2KL7AniBR37iJ34ChCPl4LP7kY98hMzYODCAn0CBDM4BP+98&#10;5zuFAJa7+rknFkJumJp/6lOfIoYm804c8opXvOLHf/zHmbbCR4IILfSKxKsh7CAnJeAgfa9wHNL7&#10;wQjgUyGVF9AlPSTOFYwS0aRxOAEKf/7nf55skWFPS8P/5m/+BqUWLZWZEORbv/RLv4T7LO1lt299&#10;61tYjzPKgIG2kEvy1a9+9etf//pwVHDBO4qrgz1pGnlVMRFMBCaC3OQSYKKvfOUrZKaEksBQFP7p&#10;T38aN19eB7SamghLgjF/5Ed+5K1vfWtoQDEUB2IQCblIqB9elBhKRhSUgEsJpfGWYWfenvyJc/DP&#10;/uzPEpVVDLJv3z5uFXy0kLSxhSbTWOLAvu1tb1NDCMKzU9E77riD2wUIS6HnSO+merU3ebvj3IyY&#10;z/VQ7jD32b+01LmUz8xOFs4c1Z1mz7rNjU1bZgf7Gu3d6fa2eCZtxuFe48z8EysgZSeMRLK0vPA/&#10;/vL/fO6eu3/hrh/6tZtuTh1/7NADn4+/ev7GX9iobVwEwjJYcxSE7WpB2PwFISx5+yw3pXn1kumm&#10;l0YW/9488YnJlB1P/0hl/es3asOlhj6t8sRz1eTFfYnP/cUgbPmh2kMfXyieHN5+y09W1gyPZ4OS&#10;aTuenSAKNRKLTAaJRabujGhmam7p7FNPL3/7kaWFcqFpHC7XR19358996A+zox0Kvj63t84l1jba&#10;XYV4gPz4+ty+P/2b4Xy1a21Wi81qRkEFWnOMWpCs6sllL8h7dT9pxHOJro1r23u6O4dWmb1dWiap&#10;pWwtFdeSMYVd6bgUxNIe+tqjn/i7fyhUyut3bF0zuqoVdEqFY42nErEkEFa5WXi4KvIhXx0DmFxm&#10;cXnxW9/+1pfvuTsWJAmH/AM/8AN0OjyoIT0gqE5gn1w1gXFqOM5bTDetotWz2N11stt43IxNxkaK&#10;IxeEsEq7q16VPFbfEcnxvltOzM23FZs7vMyrk/HtQbmjkLcrVctts9TEpSycVHAG3+fNZ4UoVnoT&#10;+VM6U77p0chUQt4+agseJYKYzHBRoDAlMp6WBkr/yBZeHryx/uzP/oweB0z/R3/0R3TTsptYQ142&#10;Lw+4fHnOchU/j+JW27omHmEtGNkRglhd0XYl72oJZOuN5tTU3Mc/9pnf/M3fZe73D/7gDxjMcE0B&#10;B/KuCt/oV7EdLrXqCmsqOIqNapA7cZg8b6k4/8Tj/376zJNxd3nHyKZN/btj8X7US4FbVslMVISt&#10;1vsJg7cgLM7TZ75PIayM3uV5B63+1E/9FPoiMBy9BBDnv/7X//rv/t2/+8//+T9zCwGAAHYS0QU0&#10;9j//5/8EEfIrfwJ2P/vZz/IrpXGnscL3//k//+cXf/EXQUsAOJ5uIC+lCfai/wFXvelNbwLmSsnS&#10;3+7evfv/+//+PyAR+4D/fuEXfgGoRAlUhgLZB0j0X/7Lf8EhdWUfdbE7QuaRhDgElv3Wb/0W3Z10&#10;rXSSf//3fw/kAjQLJ8rTIU0TXgCUCcHBn2zn1Oz2n/7TfwIghuwsv77vfe+jknJ2dsMU//Jf/suw&#10;MhiE+oOYhaqU7QA+ullePeC8f/Wv/tX//b//V04k7xp2ADX+h//wH0jZc7FGyYMskPGxxx7jGokL&#10;BMuv/uqvYhmwKdCWK8gF+uu//utvfOMbYeHSOnnHQYlSQ4SpcqyYF0bjd3/3d+WSSYHUlqtJE7gQ&#10;3Bg/+qM/SkrXsEWUfNttt3F7kKOA/THRr/3ar7FCCUIG03BUapBH7KAgPE7WjBVAx0L4s7S0sIqP&#10;RdYJ1IcOh59G21Ct1aulfN1xuVxm4NulilmpJ3LkXl2faOvuyrWlMmk7FlNKDfz2Y8lUMgWc9ZzG&#10;Y089SfLZGzZsfuXo6tjyzOzYEWtNddXerpYWtsZ0Lr0BqQ0IqlU5W7+wFhbqzK2SjlPFbA9iKb3N&#10;K3tnji836kFXeybWmzQTyq1TTVyLU8IlQsaWSuUCWtjK6RpCgvpipqN/ay2TXrK8Bn08UkS3psRi&#10;8L1eUK82APnxVMYigFYp7pZM8i21m92rulev6R6NF2zt2LJ2pqmdqV07n+AijdXH6pfFCO7UsjFe&#10;qRw7XT36dKe9FOta1DLjWmJSsyZ1e8qMTSWSM0l7ImmO58ypTnPWGlvQJ87Wjp1afurI/OOHlvad&#10;qB8Z945NJRZTWtlifKTVtPLRyvT+Sa9ktGf6kt02UzJI0lp+LgFxf2vNRrXeMAn4VnfBkQz1eOcz&#10;6QB5gHwJvy5GxjxBPFo85zxTKhxHK4jBymAdYbwO+ho0taC95cnl5lTTmDZi83bayWRr2QtqYZWv&#10;4TNTvSFnpqQRMTVHUneatCDeTmzloGo1asQJIXJsa14s1AyEcFY6l/OwnWBW6YxkhW96GSqMkIBf&#10;V8aFDYtihVMIqSAbpZtmgS2gb4LEpSiwr+iU5MV2Xk0u1qtelu0RhH1uM6r3W2uGEwSmrqNOXCcm&#10;ClUeOBT/rUsFG4H/YjeyqX/4h3+84cbrQQPc5PAd/Cavk2tQS+C1FBbysVXSkcriwqGnnrj7+L6/&#10;bLO0baPbto7stu2eoEpWn7oRxxG0BWHPBeJRXsM8aWjhl79PhQRhb8CKBOPjPoHYgw4E80GcMUuD&#10;3Oj222+HkMMPBwSDwPrnfu7nALvokUBjcGogG0ChwCOhRbnTKI0uF9IO9AN+ZR8GVNIFsQPHsgNg&#10;iwIpAeDFqcHE0L0QsXDA/Eq3xrCcnX/sx36M+lA4NeF+houFMRXM99z9RsiY0tEJjqSTpBq/8Ru/&#10;8drXvhb+9aGHHiJA/qte9aq9e/dSJc7CCmQkhbMDhCh0prSRBbQt5pK+lDpQGXJAsgJ0e/Ob30zn&#10;KQCRX2kCzYfShqal/pwUO0Dc0lETJIcDMSYvF2A05CvGwcKYgojd/AmUD0mE87oFeYQhX3h5cTp6&#10;eyJ88wqDlAExcyAKMYApMWeA+6Bb0DAXDsaUVxhjA5RFsBX8RDIrWsS0mxiQYuWSYQQuGS9Eru87&#10;3vEOcltSE5HY0iIWmkNQdpArp+CNSfMZHohgicPZAXaZhnMsVBFNxshUkswDOvODIHoaTw0wmaj0&#10;1JCiJfF3vaCh5pQ84n+gd8X7RKstpJraSDw5WCpkjx41ZhaNdWtyr3llsH5bvKPNyyRrlunFEE+A&#10;ZGOpWBI4W1ya/y//67996vOf/4XXv/m3bntF4tijT33zk8btMze99zssrBuYltepzSVm71u+IAur&#10;OemGVo6r2zgdlGy93FF60nn6oxP+aSO7x17ztu62PZYXLxgaIzOiY9LDXNpyMRZ24ZvLj3yqXDje&#10;u3HPu4ojg1NtRj2VCsDTjaKdSAUGLbWDejOjGcPtHWnT7H+qmT9wunDwLCxhaqi3c+1gNp3wK2Xd&#10;6LhghS4RaV+qxPfSjHAZ934Gbp1f5KW62V2sSoFeZ8bcqy36Y4f6YstW+4KWWfDcBQhEpSTB206R&#10;tCbuWj7B3+hkisMofKr1eKWWaDhJ3c4lUm3xZDrTc12jL+Ot6vTi5tyZ8cNPH5irFhMDXe3Xtalu&#10;jHIs3An9htt0fJ4GX3dU8p14Kt7w6sRjTefSiMWf2vfURz/6cZ5AnnOeQJ4psBrPZEhn0gpF6T4z&#10;k06vp7y+lEOXqy0EA8WB9UsbVk0N9dcH+uf7LsjCKnc0iB8lGoeAbr07W+pehA11S1uMleqj5fht&#10;gbOrkR+oVHO+g1Z4hSKKmoikKVzk1xBQ8qf4VcgOVJWuH26DGTe6Y5pDpxMKCeQoma4RiMwhQsXJ&#10;C4Cu8J577vmP//E/0m3BMdARwxOwwk+hjCk8+2W8655dVARhnwfCMu5XlxPmlZtBhfOolNTHsrVs&#10;m/omuGmtXkwmMt/85n2vueMHfvf3fgNChevOIpo5BXJbN/ZLeh2vtMJdIkkGMQhrOhvNLc3MkHr8&#10;njNjj/Xpy6sHt64Z2J5K95BvRGuUSSTJ65Q5FIUS5L3EM8JhMXKTl06efez7UkggAk2ZnBHC8r77&#10;7vud3/mdX/7lX2ZiGiz7l3/5l+AN/gSjQJ3CRwKY/tk/+2dQdPQ53FqgFpkZZ5GuBpQmM9d0rSAz&#10;yofyBJnJBDQUXdi9/K//9b8gL7lR//k//+eICiARORewFaoOvMjZgbZAPSQHHAJnCUqDz4OIBWg+&#10;73hM7nYR2srOFAj45ix0dFQeDpUWwYYyC6/Sz8/PA/4AZIBRQBicMfiVEkQpK8yiuGGFsxnf/OY3&#10;gaegMihnah7e/GGX+653vQtUChUKjIPR/OAHPwjWvPvuu8XstIvDsSSaH8pn53/8x39EbPDbv/3b&#10;4ObnfpRCsQH1/8IXvgBehAMGjsNHYD0gsgwPdu3aRTnvfve7aTv8LsMDKVZIE1ZkyBEKjTALU/9g&#10;XMoE4IYkvUxIYkbmdv7bf/tvmA58T0MwJuNkLplQqwBWoD+V+Yd/+AcO+cM//EOuL8Caa6fmDVf2&#10;PjKaoUT4VyJhAl15UxLqrlEhTiZcDypls2yZBfSgbR25rr5cIl2fXxzbv98vVbVaw3Bc3n6WKoA3&#10;vXI7ad1zFnpdNvC/ugHVXy2hzyXN9jPUt1tHoAnG+6armt1hr7slm3N6JvY3Jo8veFXoV1s34xr7&#10;Xb4F+UrMpsNRsuh6vUHIMaVBqdVpI3GRmtWaU8P7zcCJZqpUOlPIB9nB9t51HZne4Vz3gGU2Th2u&#10;HHjYPfxY9eQDF/xUTj1wSZ+LlXOlbb9Yo8onH7gsn9iRw87hJ7zZQ9nUAvjVjU8EqVktOR+YJc3O&#10;a9pMszHlOuOaOWPEFnR93slO6O3z2Z7aqlXWhuHcuq5Un+FlywXr5KGlR+7d/7l/fORjfzP9yLfa&#10;K/OrzHpHc9k8sxgbX07PVNoW67mFenqumpytZOZrhGct5yuVQoW3F+/9Ur7kNbze7l6eTyAaRCzD&#10;R6RC3CT0Jnyr4MqtKB+tG+fcwp90W4qRrUDswvCqOF9qGH7x+1YNsdROCsV6BrIe1OOuz+ykbye9&#10;eEelyzhr1481G2OOtmQmm6qP4I4VXZCMS8WfTPpN6WjCHcIJqdZDeW6R+TLZWYBpuMiforWSYb2U&#10;JtNh/CphYplrpstmhExXy9SezKCJXCE80eV7UqOSXogFVBpUn7DeTq3uFpa144e1e7/W/OzHlg48&#10;fabO5WqpPxKJFBIaGBfgLq8xXooyXydjHva41vCruns1EkMqXy7g1ez08Ycf+Nzhg3dnM7Ov2PGq&#10;bWtuSMUHvEojcJa1WMWylXhAPTLPKImeefF9P+N+kZfISDjENDB2dAUMboFcAFa4SfAWOwD1fuVX&#10;foWuiUlq4BEA7n/8j/8hIEE6GUGK4r3EZDR0JugWXMiBosIXIMg+FAgHiRqV3pjJH/ocQCRHwSwC&#10;vwTmTk9PUzF+FYzFTBFnCWeZpLbPschsOCcKwa6AKGhCBKP/5t/8G/o6xAzUjd2Aa+A2VkjouH//&#10;fnaDV5YOk1oJcqVWfEs8LNE2gICB2tCZ4FfphKVW8twBXlmHtOZA0DyW5E8An+zA64bDQfYwDuyA&#10;NeiB+YkCCXT4HO0KyQjZBw0uLzU0AwBKptT+/M//HLTK2eFT2c7OvL/geqkAiJz9xSyK9mkt8hYR&#10;3oT6Qxtj/zDM4kq+gx1A+VQbloTuhUsmDsRcXykNy3BXQA/BucorRqTAMMGUaXZ0dfISHR4ZBp7H&#10;k8lWEHauK/50cV5JjXqDKhbyed6AmB11fyUwc0Yy51tpO611dc5qLjMo7dNz61N6tjNRak/NK7cX&#10;K46DDDFl407Ms4rN6gNPPHLi0LGbN2+7ZfOGYHl65uh+faQ6dFM/CWaJgqBekQQ/cBASJMtny4sn&#10;m4Fr9G7tTK32OdogaDvUmh1TPpxQBkaDuHu80Zt6M1itJeYL+XFfm7KGei1jRPNxqUMx36zrMeVt&#10;3soqQCQrehpwpoZv+sVws0o+YKgoYuodrAKFwuElvEZQPV2aPuY28qlM17paNlVMBGV8ejRczHh5&#10;E2gMBYHjM9q0Tb+pmY7VH4y6tfTS3Gwqd7J3Feqfx1PJE+ncGTMxmcpOJDLjVuqslRm3c1NmZkJL&#10;jqWTY/HU2Wd/YunxWOrssz92eiyWPvvsT5z9L7z9bDx9gc/FyrlgIS9g4wUbxcYXUNQFD7GSY9nM&#10;ZFtqJp5aCGILml3Ug7qKp6iCA3O1Wx77TN2pKDYw/FxUzzZ56ZJbLq/b4NqzVuK0mTpVSZ7IZE71&#10;Jcf67LNt5mR7otht1Nqry3almV7IJycL8fFqYiZI5lOJanus2tFf7O9qdiYbqaChqahYgVMixYbl&#10;x+wkPSOdhfSY9Bc8bKxLfgSefFZkXQCli0hX6RSsZJDN1HPZUra9mks24tl6m4rQo4IPqPu39ZFX&#10;n/rToH0BYyflZanjaMkdrUESk222wYjRLesuz6cVEN2r6YOM0bJD+3h0JzwDyGhxgl3pJLJSYyCd&#10;jsDQkEzlWaAJTBuxhdkclpWUW9iDK/D9jJbgnJK+BWTpVWkyfTcdECUzT6dEFyvCETwv4fHc75Lv&#10;5tdrEF1d0Cz0U60gFVVNL+FVRMiBWoAoRltY9qYmjbHT1re+aX7ms95HP2l89NPBk0fT20YrW7fn&#10;4mkckIjbnWAy4o//5E8PHHry3/7pv4MekzskpD9Ct+7v5oo89z7AEIhgT0OVq7xzWzsjaFAviEsq&#10;vCVVPRcZ+kWt8CpQHlbK0feZB1FVCWIHxQUzIhPj9z788H+Yn7h7XVfX9UO393Sua4kyKsS3U7u4&#10;ts7TqjQE6r2iHnkebtUS8KuhO+5U6dRcfTLZuXHVwJ0khvadpqF6q2fOxa4qbrUE1uacyu9JmtOK&#10;pBLK5SB1kDsx6SRdBf83W2cxiENNlmjIHaWIwlWALsQjRQqk+6XZ85KMz85CrckwWB5ziDQkKAyE&#10;WIHJg4tliCuPJzcSHjwf/ehH+QloQucJqyfIL5z4lk6G7gWsA4MLTcA+TGEDJUNCVErDmQnUBYBD&#10;0Dk2NgZTyEYEpjj80DODloBl3LEIbfEegx2kVnRQ/MqecksLTrpYk2XmYeVuQPP//t//OwgPqpVv&#10;JtN/8id/MuxFWaGGCDcBuNSKyf1Wb35u7kLKCSMY8Ccl/O///b95R+DsJRoJYbKlVnzjGgUiZABA&#10;nf/f//f//df/+l9jqw984APwyljj8ccfxzsKtIp5sSp6ANhNunHcaoU6veAik2NyLmkdYwBGAkgU&#10;QID8yiy9TNRL5bEkzC6m5qUA2OUSS0ZxVvhV4gywIlpY7ANdyrWgRVCnbJHxibSIBfc1fPgAuJDx&#10;lAlhzImg5BES8CtvVdy5uHPw32If3kcw2aBYiOe3v/3tZld3D9m0hoaHeN/E4wS2BE6q247HVnR7&#10;wicJea5IZlhVRKM+72wDR+0U4TSLFS8PgHDNzna7r19PZRWs4/UOiI2Zcd+ue00SzJ48cvyWLTtu&#10;W7dWnz07c/RpbaQ8dANxYUtElVW6eEhN4rJXY5XxytIpIKyKC5siLmwIYdX0KRHFJIEQt7ZtariB&#10;mVktU50lM1Y9MJ32dSm9E41ug+us2ewsPYVoCJ8RuFyE+hW8QLcsbtxqttZPenW9qeLCOqgnMl0b&#10;0MIW4zpgwTDiQFylRlb4AkDLZbMINs+nozkQlL3y3Kl0cry9d0GPLcSSdT1etXM1M1U1EziD5a1Y&#10;MRYv8bEJp5Qq28kLfioX3B5LlC/4sZMX3t9OlC/4uVg5V8t2M1E0EiU9XtThXE1AZFm3mhr6VZzd&#10;pRsXDHjudgnMRN2w6rpR03RcK0qamdfsgh4rJNJ+PFZMxkvZZLMdhbVtZU0+ZqKSbXOsnBPPuIm4&#10;k7Kacb1u61WjXlcO9aTtaGiNmlaveaQAQS3OM4KjV5VHl8eVYTHDX3gCGTSfw6wtNlSIz1Y30dIF&#10;aGbMjWXqmfZKOxA21Uzm6u2hFvaZTlQF/LpYnEh+weeMOEjckC5qcb1cj1c9y2l2NvFqdk2fnF7g&#10;XIVdDXwd8QY7p0ZV8y8rIiaGfffK7pX+iEYJhKVHYzlv0ubZvaG8rgTIsr8k42USCnxPr4prLeNm&#10;9YA9I7291Ffjpe7/HK+iSy3qqt5f3R5uw7S4FyynAaaKuw1t8mz1/q/Ev/hJ92tfNO6/N7j/vvqT&#10;j1XnZsuprPHWN3pbtqd1NQGFiNM6eWLy/e//5dE1fb/7O78vQS3kXSUc2GUcilg+rvgxS8chuJXS&#10;sIVwvgMfpSNfMSXA20qB1Wd9oC5aHcCL/7TQZytLJKNBSA7FhRAv3SDJ8/SZsc8dOvh31fyx9SOr&#10;r9t6Q1/fsBo3q5jYKiy2ikvJm5pJQSW2JwoBKwF5ZWFkMKxGEzWnsFjN1/Nd/detGX1V6zQNlfVA&#10;NRwH5lYXAeJVAQ9IUVnno5InKHNIuonWwk4KdTBuh6Bp5bhsZX1RPQZvMd5JWln3E8jjCS/IPkzf&#10;aGaJYclLej8L9JROhl5R8AOkHQwiGBR0goMRPWTYBdHPMMUMeqPfAHoyhy5jJPrMUKQkBQJeQXh0&#10;I+AhJFvygMvpBKIASYkSQJ+Digm0CnuHionJdMAW+wCVcA+CKIXKJbLBhz/8YUhfZqiRHFAahwv0&#10;vFi/ISPwcKhPgTJJhZqW1oH5EJJxOjjdcKzOPoBOsCYvBeamUCxIEAahJ1mEqsQC7EDhsNRf/OIX&#10;gZsURZ0l2ms4v3/8+HG8o4CwNAGLIc+g8u9973tBezC+7EZmxL/4i79A+4sXHdPuYEdgOuAPgE6t&#10;LnbRRTwWEhBiB5A92JEKYBkMCJPN2EPYGWyLWoOzAKPBkTSB+ovjnQBccCMlCPLGMtQKSQCoGgwa&#10;ks0Cc4HXf/qnf0qrKY2Go4IAiwOLie0g0mRALTtw3dEVsAOInKYxTsDOMLU8cK2nQOFWiRZ5LtEd&#10;t07IG4VsDe1kFhBsWtDcSb8+xwPZ0902OBRLtS2fGiscPRmbmScIJFGMVMB40/J1W6VGas1m4szd&#10;mghVIdfFXuf6HYGkz7twWvVUt/ZTMkBXi/kgaGO3NXprTzaRmHi4OfFAszHfClVktktP15q94WHm&#10;0zrsUhWy35knhaBSTWl1YedcIEQ1KCyZgGTa6BoJnrmm3qjrSw1zxo1PeYnJIDbl6+OaPqYZZ3Vr&#10;yrSnjNi4YU/YsQnNZLL7Qh/jLDs/+0MA/gt+Lriz2mhe+HOxcq6W7T5Gs8Y1e1KzF3UbLl8x+YqJ&#10;IHxqSEW0mHXCn/HxPYZhdQVerWUtvgB7j+pAS0LfngnM015w2vdP696k5cwn3HIbE6ZWetjKDFu5&#10;QaOtN8i2NdNpcGk+1pyvOQu15lK9vlwrL5XzS4WFhfnZuXkeFuYxmOmAo6LLYOaFwWvYq/I0CRsh&#10;3YQaIz4zO6/6eAmZyvvru3oSzn9UuL15xyV5GuoJe97WTgXBkcDL+1pVI1oYsLkV21bdvC66vGeW&#10;UAYgbxHRJLXq9Z1FtsiUkJxVavgc9ZRywv3paAjCgvcG/ASjdnpeKUdeOYyNn/e5j3a4LBYItAox&#10;X1QwOT9h+gnQFECpslg8frT6wL2lL3y+ed+D+pmJRMNLDK7qvfMNydG1OcPWKtVlxYrqUGjHkE/9&#10;zm9/QAIPCbkid0I4y3lZ6knY0BaLKWlqmjWnUnGcclPDK+rcJ3BhOMI/Sdh4wU/Da16WT7WOK2fQ&#10;hB31G02/6gQkrWyoWD1N7ezYg0cPf2R57ts9mdSGVTd25ra5fpbpQpWoUo+7Bp8EH89I+GZSrZjn&#10;/nRbKyqRpJEguF+MtHtG0/WKfsBgmOiRbpnxsGtVmiafqmM2fcvVko6WaQQpFPkNzOLWqk6t2mR/&#10;9V5VFC0cEunZMRpXh9DVvtOgy2Noq/Av52rlOCckJROz6JsVJfuSLzInzmlEAAB+ApMBSlhgQPlT&#10;pv6lrwDOykw089QMdOXdSgmhFxc/iRIJmAifR5cCdBOMG0oO6HlgEJivBxWxAuspXlxIQpl2l8qA&#10;hIDRdM5gXJJ0gGjhYpn9l3AEzxZNnWcmxe61xm8CzkQpQVtAkGBlng4km5xLuEz2pFHsBjMKxiX+&#10;F7CMlvJTKMUReCpWknNRPfAf1UbqIHvKGSV2FQWCCOEFaAjYDlIZ8P0zP/Mz0qPSRlwXkEagH6Bp&#10;WABzATFRmiJgCLvlC157ziVjUXaTnplHW7hVqFMJjMjbTZ56HD+gTplY+/Vf/3U5tXi2CTzlT5Cu&#10;jD1Yp5I0CvcvFjm1sLbysuBasAPfXDWuCHsi5EVVDJCVsQSmg0ah4awAYbm++Ml96EMf4i5SL8/u&#10;nu5qrTo8NDw4OIARW6dUbyzmPikxHD9xSqkoQ2/mGmtaUFJPsZuz491WMsNDuzDFW5pMB+2dXTEi&#10;XDBS55LYic54iq7koccfPXHk2I0bt960esSYm8ifOeauyg/f2I2QAL+cVrYSvGaSQcWujFcvzMKq&#10;hrfuCgbF5+ZRQCe+YwfJZJu2bE4fLzdKWntHEl/yVuDPitpXplrO4XTgDG24sNLloizsWXficKM6&#10;n0p3blDzvQmTiASGHifOH6E3AbD4pSuOC28Z37R9Y3Vim1GqlycPZWMnOzpmAqLetvxvRMf/HWpQ&#10;sqAyQub+bDXqvM+lg+0L3paXGpjhwoVciVuFhWilBSaLkJqTZ4DS6l5aRv6n9lMxXGXaDaICHNm6&#10;xen3UbSB7Ih8rO4Q3u7MDLbruBUapILMEidY41WkJ+p6qhokan6s4Zu8Pwh7UTeaZa1a9EoFt1hq&#10;lqtopKt1HhCJ5AKElUgxcJBsEdjKEySDznOzJ636hyxsR7W9s9aecdOZau5SWVgVIhZnLM02PRMu&#10;hoJ5J5a6i/R+XozwxYBYctapqQ5GfswjCiRVlI8g52dQqQDZ1sTOuRWJQM6UDVvC7FzPjbMFqUvn&#10;Jb4FkK8UwguDWUKEBAzopR8U+uGlvrVe2Kjgpa7Vy1++SqWsJUjmoR4ZJT9Rg7tsNpXqiy0uJ09O&#10;FEv1Gg6oqFM2bXHe9I7Gq29KsgcvBJ6Saq358Y9/ilA7TODydgSCCIEk9094C12WRvleaXkuOXlG&#10;OzuuTc4Ek9Pa7Jw9v6DPTBqzMwZBt1d+pqeN2WljZtp89md6iu2X4bOwYMzOBlNTzalJe2YyNT8X&#10;W1iqLxTmJk597eCTX5g/faAvPrSh81UJf3NxOZZfdhfnm8tLfn4pWF4O8ssB8mK+88ua2sj6UlDI&#10;66yzvVQw5ueas3OHZyvlkrO5XLpheio9O2POL8SnZ43JufzcvDe3aMwvGjNz2vScNjOvzy5Y81P2&#10;3Iz6qCbPaLMzgfqeNebmTAQhrM/MatMz/swMNolPngVC0bXFkgnVmbWmGVuRwBSX9NI+esIaCvCS&#10;fgC8hX8Vk8LM/sPCKqeYZ2aTuYW4r4BEQA5EsUA9GfPLDqLml2lu/kRyCmMHrQhTy59y+7GD9K5g&#10;HXy8wJRM5cN30gMT+oCuWEVfamX/ohogIQAroBPnLVysCGsA7hToJmeRbvCC9zOnA0lLx8VulMmp&#10;mawHUQGtAK8ASpGcsicNF7UrYVbRU8GV4oUmOIqFc3GsnJQ/hW9mBu/v/u7veINQK4nkILCSRQA9&#10;CBVDgQUhoWFqQfPAdKhNTs2JwILEtKKZcK7YGZDHsIHZebgVShDFxcWeU2oScsMyUiWSA0QvJRAH&#10;GpOKTSiEJohcAesBysMDBb9KhUXaq16rpvmxj30M8oJLxsBD3oD8JHiaFehk2A2MBnJlWMLYA4oX&#10;UQAMK+0FrHPJaCayAa4a8gluD1okl0wNFTZt2ULoR8iSvXv3hKkNuGmK+QKksYRekzZzYqzMnzVy&#10;CtFY3LFNY3s6t1NLdhca2rHHKvVGx+o1q19xm7Zh/UIuV0pnvUS6L5GeLsz9t7/8X1/7/D0/e+cb&#10;f/7GvakTT5x94G77NUs3/eImbf20b+ShNnUjZtQ7/Pn03APzx79S8uv29nes77rDc+ITFjnhmSBu&#10;1eEZzpipE+4gxfTqQbtWT5cecA98ZK5yornp9r7hd6adHSU7XlZjeQalLVO1QK9KQkO6xAteQoGw&#10;HvlGmSYiGqhLLoLOZt4o3lt9+JPFxcNdA5t+sDA0ON1uFsCrxMpPGG3JFGFF4QNALgmbMUgs6ZrX&#10;a69qnJibeuCzQ9lHhlef9punDFSTgAejFYK0pYFoWbOFv9Rc0YUhdSsF6mVYLkZwX57SL0MFX2AR&#10;ZspiWBBAaCJL43oxcYYKVunWVIBGNTj4jlCMaTwuKs6AwFzTw/JqvNkCqNwNTdOOkQOZ1OUo0bq8&#10;Wle9jD8/SejaYFNcLdXUcw29rYpeJYgDYeu4DdhuKVbPx4tLVqFklWpWldtFyeVasZ2hG3kC6UmZ&#10;dqHfhFFgO/043zLuFDLAJngRzEhgp+uZvnzfmvnVaxdHe6vdfQtDKiKBp1IbnLvbuSsJcaTadYFF&#10;iebU0Iyenttba5pOua1YzZTG9p4KRuL1NX6prdgwS+gICL9gEUmBmZPWaJvegdqKO4VsEZI4HIvz&#10;p0QkALuwjipL4sJKJS42oF/Z9cu0FDvT7eK1ylwSan1miJiTghKQuOLPTQy8wJtjxWERhD3Xe9MV&#10;MgnBPQ3XY1S9Zk3HqUG3Hz6ofezvm1/7+sL0grc03W400m/+4ca//KBz06Ycs2heUCbloh/Yr7j1&#10;tclk6gtf/Pzf/M1fMRvIdZT3kLwX5FX04i8WJSxWtEe+pj12LzkCtHjG020ecqUO9Rrgbhn1tW6/&#10;1v+K+rhIR4Zi5rIsin1Q49ya7nfaKCrgMVPjQfLJjP+fyjOVZK19Xeeu/raN0Dllt6DFcPB6Rsba&#10;qu25KoMdecepUbaaHId6ogtSk61V4ks/PtWsFZwf1N2f09y4ehsg+VASAChJ23XMWlXDXaehpK0E&#10;kdbSBvyWlslq5NRRqiA1w8kUC++tFNI94UGosPIA8exqWct1eJu2mne8Tuvqpk/hYqmRq7LbZbHO&#10;8xUiibh4BmX6HpxKx8izz6w6GGVlwAH6GeALEJY9ceuhk4RrxLsLto+OlJ4H1AKmAa7JNDoO6cBB&#10;zr8yIS0ADvxHCAJQDkEGKB/whPYUESfqSShD0BJT0pzr3/7bf0vnLG6s4gYgcJM/QxB2wcYJVuYn&#10;oYQ5BTP7RDBliA7xST9JyVQs9HTkFKBSejxEpchhwZ1yUno/BLuAUQxCNwsWJNoUNWEfImozyP/b&#10;v/3blbEIpMvFz4mGwymAhmkjGwGXyAbA67QL/AZ+ZZyJBBZtrsDfEI4/d7ukfOktRY7MNzX5/d//&#10;fThsIgCIfIhWSwgwIqNRE64FgQvYTqPYyGiByoAbaT4AGjRPE7iOhKaBW8VFjzHDue7omVTn3BLg&#10;e0wBfqUVVJiaE/eX8QkBIoC8uEfTNDoZjIz/ljDfIUpWTnU9vT34bK1Zs3p0ZDSTVlyxagbsVCtJ&#10;JnuH/RQXDzZlcXFhdmZ2fm5huVBQznD5YnEpP7e45DQK5WLZrjq26+UrpbPLC9PEvFwuzM/On54c&#10;e+rpfZNjE6vbuwcRs8+M1abHklv8QbSwHSVfh9LlpBBIJJi9KAsLZSm69hbWPOfi0uqnElq8qWUC&#10;o+ZXDzdrk81YZyy7LqGSJioJEnu7Ktepwi2ShObSWNj6WYe4sJW5VLZ7Y6MtV0maaGF1I878jJLi&#10;MsiwAQaEB03nYun2VLZL7/TyTZKupLVae9JulmNatcMod2h6p19vc+s5t5FzGm3NBvHL2j23wwc2&#10;eZ0X/Phe52X4uJ3+hT6c8TIU/r0rpF5JOvWM76YNPUEqYx2dJw7CXGtJ5dt6ItUgJ2DkEFefZlzz&#10;CdHSZuidRkDbO1ynzWnkrOag3+ioFFNEomr63WU3U2haVd2edMy8oRVss5K0aym7mbHcjBFktFp3&#10;4LYFbnvgtWkGc605O51L5nKZBCGQbZsnVpxd6CXp0UQPyhSM+JwqR82WP778y/2I5MV27HQt3V5u&#10;a6+2pRpJ5c7FM8fnO/qa59bCKrc1EC6vRQ4huQf3PUJ0HGIMzfYSWtNu1v1K00WOJmldFeZYCRxF&#10;LSBkhizyyPMdsrCsiztXSAlc7OUlgEYKlEE534yw+ZYpPMbT9LBwsQLoX2qI+VKX/3wv8SvldxV5&#10;GwcBXr5MLPOkmNlCxXrk0frHP6xPTzQ2be7avasNf8iU0Xzta1Ove308ZsB7KXKL26FYKL3//b9S&#10;r9UWl5Z+4AfuAoJgVZlYkPfFZTTyUycrX/hU/SufQ6JTzGQKhpuvLi7UluecaqNZKTl8qiVWmuVS&#10;o1xsVgpuueBULvBp8uvl+JQW883KPKFn8IFwKtbSwvHxiU+fOvPxnuBbQ5k1I9kbE81VjYLrNgue&#10;s+zWi14NR806H59PrcFH/VlTH7VeQ5dAfHV+bQCaGqVyVT+xVCsViqvqhY3NYqxZXKwXl+vlBb+U&#10;rEPWzjizZ6pTpwpzY6WlqUZh1vMrZ91aSXerhlvx69Rtmf0bJVaq9VIRPX69stCoLgbQTIXG/OTS&#10;vgNBpVLbel2yo6ehwtcqBl7pZV+QZOmSb2YZHjOkB5dIDCxINUAqUIYhsUAiQYQIHFE60lvC1dFd&#10;0DMgtQS10F3AbtJvAEDpNNCtAnfgIHH5ZzcZIYtAkxXwENpWuEnRfVIIw2aKpfMBVoKDmYZmbl2Y&#10;POojQFMWKQpkuTJ/4bMbzD0vs/mAVw6X6GDIapGcovUk3gKEKOiNA4Xy5NSwlSBLgDgoDeAuG+EN&#10;gYaIcTGI+PVTQ94U4Dl+knC5UjGQGKVxXtaB4DQBrTD1p//kWM5LHQDBuMcBYVEJA/rZgWgG0o3L&#10;sxnKLS52CaWjll/likAtE9ILhA2Vi8WkEHmRcRVQ2VJnBM3ASgnOIJJWhhCQ3OLCSytgcOBxv/71&#10;r0OacslERyv8tBgcHwkOgUIlzBlvTxAmow4oD36SwGfImrmCd9xxB6x5WDfqINJh9QbZvHVLIV94&#10;1atfdfNNN7e1t2F3caDmqcJ2wufLwmWj0hOT4/mF5XKpqhyf4kZSR6HjpOrOmqC8zrN2Jtp6OjsW&#10;OlKn2tILuQ4nmXXMVCWoP35o38lDx185uvGu/p4Ntdnkwum2Nzd2/cJ6bc24py8rttSMmY1OxcLe&#10;P3dBFlZliWkFwlRhOVXsAAVoFSh1dM/O8KLW9jemP1o9+W03vTW248d7/Z1uIqnpCVTwZZVyRobw&#10;6gV/4USvF2dhyc5VmD/UObDxTaXRodnOWEmJr7OElCeLQ9I0YqlEPJeLW8msluy0Mt1Ob+Owc+IL&#10;96Yrx1YP1EyvkkD7X6+nbSU5UL61JqperaESOypS2HAuTCNcLK7qd7jFf3ozXixx68VYCsUJXM0L&#10;XSOGtGzm68vxxJJhLWjGIo4L0JvPiKC5SZg2BbkqfwrdGWitEx4o5biJpmvhlY0bVIE8tQbDH48Y&#10;HG7MWqxVWM+0twdtHYi5NdK0xlNcY+gX/ExgUsrQQnBC8cAl0Yzlwr8qzwnDL9WU25Z0GYBXnjqJ&#10;5MxYHw4A0MZjJWNCeaaU0k+pp/EbS3YtdI3MDI3ODXeXOweWWtm5LoGFVYG10Daoo1rQvWo3KrFi&#10;M1MsDDUWtpWL6/OltsWGVTTjNmMt5hSFgpWJPCFfqTO9p3gVsIQQlp4RYmMlCyv9DvtfjD2V+WXp&#10;c8XpQV5jxHmhr2cgzkwiVATdN1GshSR4SW/Dy4iuXtJ6vtSFM1+hcn6ri8fcGy642je+pn3mk7PT&#10;p+J7bs298e1Ge5t231e0qVPuza+0XvVGNxOzYI+y2UzTqcfs2Kc/85nFhWXgBa8Z7pOVXAjroWbx&#10;xbfiq481P/Y/yscerd1+u/f6N7odyXpjmZyLdr01e6BoiFbH1dLCtJSIFzmlCPIuwxJYrVzRMDP1&#10;xfypsel7z0x/ZT6/b4tt3rDzB9YM3OQSnrpRjsUdIueoHgCR6z9Rb4mjxLkJfKGEREqEKJU37ITz&#10;wFhlysi8aVX3Lyb1NsvP81i66oWF+IdJarPW0OtN5pXURAl0dEY3Y3E/jrDWagY+Y1WmDFFSWQEv&#10;EsgpgrIHtUAnSGquXomPncn/1Revy3XM/j8f6NtxHQlZkEwRTIH5yYz90uevFf0A7CO+8BCoUHoM&#10;fggNC2RBQMlEuXh2YgQoTEhWVmBMYTHlqkG4ohlg3AtWYx4ciAYCASQB4+AgkYpiSQAJs8yANuAO&#10;GJEZMKhB8BZ/0rfQCRN3FtcfuhqoWcz+J3/yJyAz6sNMgswChXeIqGDDOf3vRuMEVqN8ECfUo4SV&#10;/eM//mMawkY6fNpOZwhvCqdI7wcRS6cnsXKl/wTKQ1sCQ+lmQXjAODpbWFWgMFNVkpgKKgQUzv6o&#10;Xak/UlEgHdEVEKeC9kDGmAIjcEZoZlAjpClWJf5rWAFpkXSzNFmw/gUX0QOwYHBqwrwZZVINhMJC&#10;eMsCVIV5xZ504yhD8ACRfh6LcSEA5RiEFkGgQi2jCuCSISGTiBBCarAPFxcFAgCXqwNHi2MWF5Tq&#10;8ScRdvkVwIpfF1u4VWgph1MTrBf2NiGpDITdStQsSr/lllvb29s4ppVMSEWt5BaUysmDx0+8m0+f&#10;PV1eyJcXSw1+ApYhGa+UjFo9V6m+OpO8I9nZbhqTce1YG0GkMmUDv/Fkw/ROTY2NHx/b0d5zWzZ9&#10;vVkdcJeGfjJ+3XvWa6NnPX2JaVziUxmNzmA+PXsRCAt7AJuK5NE0bCAs88fKSYvQnIRQMDvcipfI&#10;O9qjmSc+XJxbbGx9TTz7053prBFL46XOE4sfeou7RTR5ESX7xSBs6b7Ggx9bnj3QMbDpTaWRofnu&#10;eCUWt+ycmdRTpoViOZlJxbIZGK9MkOiChrPamofNgx9/UJ85tnbAQJrbHs8SHLx6aoFOK5ZOJdqy&#10;ejLhQjorHYRh1S7MCuP2esElgrBilhiutm7RcWYDfcKKTcZTM3ZySbOrKtSATKcpiSuzafHAi9HF&#10;+4WtzSZaqFizmQm0djvWmUi0g+mWeoZMXgiJmJO0pqqL+87sX6gvdg10dm1oZ7DBbB8RyLlwKi6b&#10;enqUu68ZswyYXwKq4VnMvYs/MOnSDZV+RhJbAweZXWLwTR8Hc4mWSPojnix+5Tlq4TylaADCxkqJ&#10;zvmOVZODwzODncWOvoVVlwphecF5gGqkOK15ilrMaSSqptuY7S9Mb1subS9We5eqVsG3CSGrUubR&#10;19BJCWANSQi8KGQwLbhWoCdMA/0REJbHHw4jFBI8B4QNIeOzGVa6bLgWmBhOxFvkX/yLf4EDRARh&#10;LwPM+m6KwH9B51lQMVcKNeMrXyl++mPOyaNdt96q/chPadfvJXJWafpMrrSQbOvyekfnEroKM4mM&#10;2o5BtaobC3IjHv8n778QyF5GNv2r92qf+Qtt/mTxrW9fftvb5+M8zgsxzerSrEJrKu2ZyQk1x9KK&#10;RfCSL3g/tfOqadaPTi7cc2b6G5PTJ4qFWvfSxt17dm7YvBqvYq1ZwVLAThV9QM0CrWAHpIbyrSYP&#10;xR2jxYLaFuFMTs9PHV1+qnvNXXt2/HKLBpzTrJTWcDSb60VgddpOV0ex9DPKX0uvZjVmnEwiduGK&#10;AiBlxJ7WdNiaeZViELziVzVIknSHVrRPHpv/9599XaF4+ld/e82u3R7eGpzWxXFE73ipCQzYNYg6&#10;JsrBcEArHnYQHnwhika+oUgBYWA7kAowDuBFJ8NdhGcVu+GsIwBFQDBWYQWqEkSFaz+9KEynJEHk&#10;DoSjpRv5vd/7PZg/zojGAF6QLfwKdwuJCMYi4BQbYYIR0VIydWBmHIwl4xyZTFBDotYMksxTX2zo&#10;yyFAbbSbLDDE9PNgJ5hdmGDAKxQps3BUDxkDDCXIFT8qgCZ9KZ0n1YAfpeOVTo9TCDnIr3zj+8+8&#10;PK1gHSKZLhcgyLloEfAdcA94FXvCsAoHzCQ7kAxzISCmAiBp+EveOGgSOK+4YUhDZNT0HOP51pjw&#10;3JQ7jcLU9NVsARCDj5ENUEneGgw2EIRAdfMThuUK8ms4EhCGldPJ5bv33nvZGdacjcSpBZoLnqRF&#10;0PBkXmCIgnG4PcCyLLwWOTUyCZQkRA6GZQfd0iLOhQXI4AApG/LlnAUiVvnGQc6zBi/NSAVnC96v&#10;EgJdImoJvRxanD+xIGMdcViR9zEL27vr5c269YpkdrXyknFnbOOkESxZ1mznQDWmH5+fGR+b7qg6&#10;uzX3VaZ2Y7c+8guprT+zWlsz7fhLtmG6hB9xO7X55NwDS0e+VIJV3fGujR23w5eRtJOhLUPMiwgA&#10;yB5DnHfHiFlt7px98vMz85/32qfaO37VW7V3QBsoarl57lO0jjHH1vy2wFYZL5+9tFzKqDkUFB0N&#10;w2ClhXXy+vy3Fp74tDd3sHd4x51A2Nn2jmYma8WUOB5yIpFI8uFpiccTMVtF2dpQ27Q0NvmtT37+&#10;1KNPX7d6w4+8+a3xXHZ5bq782BNnHntgdVd2ePf12vqt3uBoRd1ZXhLbAWjo0GIEcFDKWkg1ahH3&#10;LpOY6yXv4i9ygpe4j1SxaQytcvLMzD1f6/bzXVtAbWdds5DT58h/7ATxQM94ftxpqIvJ1Lzd2IQC&#10;pKShvDYb8Uy6Z7B/ZF1330BhXUeiqy3ebvOyOPCNp+/5wt2L1dLIlg3pbef8QEMfLKVLMAzlhMRl&#10;tlXQjVYHoTa2BpeqV+KRke5P/EbJnc1wlr4SlQ88BN0NV5t9pLtUShdiwxWszrmOVVMDnSfb0vPJ&#10;weXRC0JYJAcXNPTFXuKe0VhILc2vWiptI2Z0Fe+uaqpEsK1sqotY67GEYcaTgZECE1h2k3zd6Zia&#10;lZMOQlwQaDh9KA87yn020gp6YdGNPQeEvdjtxiF0snTByOAokKLgD6Acwu6PYiGx5I21clbrRd6/&#10;L5KFfcEIO+wzw/q/yJp8l3ZQjsR4xauRbjnw0mRpY7TnG2XbJYEgIsviTLl531e7/v5/aktztTe8&#10;NfWe9y1IQmAxu7x7nlcu8l1W5gXs9uAj7kf+ypo40nzn68Z+/O3AVsevpQ0Pd4KXtj9spstGo81q&#10;ZgkrQ5A+zWL21vb8pGG26yl3obTv6WOfWFp+pDcdtyu5uZP1xeX5Pbt279y+A5mqgqRqbl6pc9H0&#10;PEer1TuefkMEcZZZrVQOFQ5N5qudfTfduP0n4253C4DWXaDopaJzXmDAWZO4v6Q8SVhZp+75hw/o&#10;f/GF4XKj9z2/pt2yt6o5KddW6bJVLvZWyLKXbgGdANcg4XiigRMExifYJ2gG7o1+gPPSZ7IDEAf8&#10;Sj9JxyIiUcAoi/jps488NYANEAwErUCxsAuSo+DtgIzgNvAfOwvTKXNipJUCE0MigrTAZHIssAyI&#10;xv4vbOhFtBnSnIK5pW7AOJAWcBaqAjQmJiX4PzNOgE6CtspZqDlObOwJWSD7COAThwHiBiB+APPJ&#10;TzKFJd/UlkKgRWiCvF/CGQaKxcOJjFZQuYA8CGb5dfv27WhqW2FSlbo3XJ6jvaHGl/og4YD7lJl6&#10;XmTATfA67y/WESoAPUO4j9oBzS7ok1OIO5rYhG9edhTC/vzJq0SaGUYyIRMv+gSYaSiSsEUyQYEk&#10;misFYQ9PDwMtlYdiRxjNDfPsO1bnzURdGZdwmSXOBafhnsMo8q6V7uyZ97QHqQt+ZTYQwklSXwiE&#10;HTSNEdPcYVrDtXqi3qgY+nzcana2jfcNl+3g+NL8mbHp+EJ5U7l4s9nY06GteU9q68+uCSGsQ/wt&#10;PMEvHcLSe5hWAp8errjdbKvtM8Y/nZ+7r5rcpV339tX2KwwtBaapmB761ZhDMs6L9DAXg7AL9y4+&#10;/il3/mDf6M67amtXz3d2OVnCMOA+1MquEcMhRhFaNgjUUrRWV2xobmziK5/4zFP3PXTjzut/5Vfe&#10;T4yQoFbWHj146JOfqOx/unN4aPTtb7Nfc4cWT2lNRyNjg3huqW6l9VHps5UmP1qeywJqyBHz7z92&#10;4i8/218o5UZTWjBFGApEck3DruqxvG8sNT2yHSQymXQu27dhY6I9m+zuMjraglRSS6bgGDW0JimT&#10;WTUVwkLXnvzKo1/4zOeWq+W12zev2tovXYlAWJlmkp5I5tqV24bCKapLpaMlUhYrkipQfKQgAOiy&#10;IQYYDTPnQt48hpU8Lzy0554m5q14jxWsjtn2/vHe7JFUYia2Kr/68kBY0ykmSgtdS0sjy9VN1caa&#10;OimZq3YlHk8l0gYKGKzHOD9mJ0wLLUSNKM/UvCXSVYv0O8wa0w/QWQuLECaYfWEQljIZYcv4nt6D&#10;zpcJKWEU5EJLzxiSIpfl/n+RwPGqg7AAF0Ql9HKmhbsJnUgajTSjfxRNSK7m5nKf+aj2uU/WE9nC&#10;a9+UfdVrU1vWfMfXG4M/L1tzWS7KcxTy4MPOh//anjzcfMfrxt79wwUIuBaEbSrfpcuyXIS3rekO&#10;z11cze7wTDPFCA+aNpMdvl6dnHnq6OmvLSzs62yz1g+MuEX31JHTU5OXB8IeLBycAsL23nTDjp9K&#10;KAhb0fSGy0DyUgNAQnwQf0TFvUaxlrByLhGYDu/X//KLI98TCAuEoPeDBwUk4CxP7wc7CHgAlNAJ&#10;gBlgK5EHMH0M2AV7gSjoByDRgCKQcNIbSH9L30tfBNuKBJN+gz6Wn4BEdLNgFaL6MwsP8cmsFxPW&#10;dLASA4FeF2UtXRYFUg5yVSQNEuEeZ0Q6ZCog3fWl3lZUiaE4aJVWwAvC/UmiL7p60C1VoiGgOsmj&#10;C4pFkCPUAHwtOwvaEy5AFunxKJPDoTwE59FAul+qxykQ8LAFsCjN57zSS0MxwPWC9jARBDDNFwEu&#10;hgUIijcYP6k31DMJEZ+7PxRUzbVAwAqPjrlAsbCchOUSK8ErcyKV7qpQkGxb4U/PNiNSOjhU9pQr&#10;IsMSrgt0LPgVXhycDSMrsQsEl3NR0N1hKNZRTSAaYcBDi6DVOZEocc87kYKwnABpCAoSoK4EsKBQ&#10;lNHcDTIU4AQyNJf7iUJ5sTHAYmGFK8RRvTFmzI0hIxgtVobLzVjDKTMBO9g9tWGr05aY8p3JhUIw&#10;kx+Ynd5QnFgTFEd+JrYdCLt2RljYFw5hSd0VQ+PYrPPgxrLaUn/xnvLBz083D2tDP5geeHsutQVB&#10;JIN4T4tVi1o9e2EytxWo60Is7NL9y49+orlwqH/93je5mzYs9fS6uTYrjiu7GlW0MjYDBbAP7jm4&#10;eenJzjZEE1/41Ge+/uV7brn11n/9b/9kYHSY0WVyZjH/mS8d+csPL8xNjbz9TZt+9ifiGzdDLaCO&#10;wMDq5cEktVIWnBscSyTbq3d5qauvwn47ev5L4wf+9FM9Y6XhnmzVmY3ZTS3XZ+XatO7OWjaTJwJa&#10;Jhbvbsvw8hn0ku2ZVE+H1hFTITHPxeRiJo7MaoRRV0/GvV/7xuc/89lyo7b9+l1bNmxWfWgrQ7JA&#10;WHm7i/tKa9Qh/U9r8l55HKvt4oHLIkHyEBIwe0XvCXhlmkkSSfPICCAmmgIsbKwUg4XtPt0Z32/Z&#10;E+ZQYc1lgbCu5bsxJx9bnm+bL68tu9e55dFyPlUgxGSyPWaloYIsW89m4lneli7JhPQYnYu4OIhE&#10;lXU6QR520cKKkEDQ7QuAsDRZjqVjwkuDnp0eEHKaKTDJTxhyEoLvXzB2PL+De3Ga7xdcDTlwZYf7&#10;IsH0d9kVtKSXDi8uDUdG0JhOBi62paEWjx1z7/6YdffH1bz0W36m/sZ3Nge6rYR2bvywsvwXxk59&#10;lzV87t0eeKj54b+OTR5pwMK+GxZWa3q1jOk30O9clvIv1i/5QRKtHBP5nIWUPIGR9AkKYuqn5r5x&#10;+vT9c1OPdySsHeuuH+pdMzs1vu/pB2emipeFhT2YP6BY2N6bb9zxk+cgrIGMwGKy+ZLaq+IEeryJ&#10;IHENx0vYOQcIe2i//ldfGv2eQNgwGonM9gpuE4EpTzrroTenbJfOVPWhrQc2lBCsXGcHoWZD8jIs&#10;nN3E0yDUsIrKRdCbVEbAnMCylfW5NDuv8EAFIEm0VFEgyIloTjiDHwZdESwuOFJws9RN2h7aamWr&#10;5R0hxKT0nHJgSE6HD2loBHlJsedKIe9KMvu5n2uODY0jNhFwKctK6bA4PEjd5Ce+ZUQhcDHcWXYI&#10;2x4OSKT8lc2nnjRwJZ0hdwLDHomky/p58mUpxGSkQkEAeUk4G95DnEzMIXVSSK31epO6cpFEjSFG&#10;ab3zzHrcqFngAWOVne4CmDUbxE3NjqzuH+jtGRrIdXR2JlKrYlZvUE82itntWt9u8ETF12qtuC04&#10;Uye1GhEJagsnUPeZfdu7kqNcvRIWUM60FwkyxYSomvpBraXCDzi63QqQGdf9I+bcUtVz/e7+fq0t&#10;7psl36iqAAIX6RnOuXupxAuskspPZefy63ptvD512GsstQ2u3ZEYHvK7Os1MNk6oZssUgwj5ilkE&#10;38STRjG/dOrksSNHDw2ODr72DXems1mH5yup5dKxoLw8cfrI9Ny4lYu1D/cEuTixych07zJfZnCx&#10;JSOq0lYqx69n55y5era0ptZewo9DIAszVpyrLRyb98Fr3W2ljkSlI5PeuSW2cXXyuo2pvVs6b9jU&#10;s2e0c0d/ZmN7arDT7sloWVP5dKmYNRImFY8v7h4igjDhGpwYIwvyQdfwR9YM9fcMtFxHlBOFoCDp&#10;DVEvy+OkhHlqS+ujBtlKSCr7hP2IPCkMrBkf0x0w+mcAKum81cPsE9IcN7F4tpHNFNPmDCpFra3R&#10;cUkRCS7W/9JGHgQbPYzKjBMAVAinoCdIT+voWAB5MBGCAjvOA6PS1/G+PufdJU86nSbfVJXxLawJ&#10;jZKIBNILvwA0hnGEPIBooWTm3XDUYAxMt0MycU70/7P3HgCSXNd5bqXOaXLamc05IScSAAEGkAKz&#10;mCySohIl2ZZESdaz5PTek/zekyVZybJsU4EWRUlUYgYDQABEDou0wObdyTlPz3QOFd5368wWh7sz&#10;4M5igCVsFXobNd3VVbdu3fDf/5zzHxkWpQ7PrxbWNbmsfvBlFHUDrnr+FK89hFVLcT2ntKZQo1B5&#10;mJTGHPj1pZPmFz5nPPD1SnuX9dGf1u5+v9XezNKZEB/luRHM91LwK1hpo2POsRfN3Jx9YPvi4X1K&#10;Bsy1Q6RJlVxdr3y7QDA6OKGS2QvBJ9A14USajWRDzZkfnz323OnPVYqjbYnw3k3btrVuN8x4dnZh&#10;YnIKPayujs6OtnZ/taAWtN+V0Fq7lLIqXq5jX5Z/pjyTq9RjyU2b2q4KuTGVjAQWFc55fQiWZ+br&#10;CZLGRU0hlhFxCQebm9Ff7ONGEtfdovV01QlsJcCVqVSWoa+8Ml/mDPRlhg7fPqkyUUnX5n4F+sg4&#10;yc85RgBlsCrmGIYCIUcDqLQS3cqRcjZRshe0x9jCh6LuJNv5Sfm7ozcfChyUTcqwro0zBG5O4vUk&#10;VxSUxhbgZr4SqlW+DfBoUANBGQKUKSZ1KVXwzo4IeMnlgptS9Il/0QCwSiUL1Rh04Qsq4WVuVipH&#10;ULjUkgAbuUd5IjKGrywDHwrrIWXjyGAMD+6aM/O5IPXAyCZuY/Io5bfBjchJpOrkcoLOpQYu2JYn&#10;JHneQRXIBBaUldNxdpoL8zEwF9RLvBvzsWzsK6+LJOlTzUnHnTStYjpjNjWFEWapVpryhR5d344l&#10;N072NJKymtFImAarpvnlNFeqL10228GpWJopBKuTlJrEtPNGj73pDY09b21zK9rCo5XiUxBfXkEr&#10;Y34Ig1/WuUnBqAp0s1hyJeKJaFR5DkhADE9kRYtUw6MFs0a0KK6tRiRuoiERjtp4ZaJfG9I2dbe9&#10;5c6ea2/Qxhey33zcfvaENTsfge1ilVVHFYpAAMtg9EENCdF3xZX802vNGohi6cPU0p3Z894bt//Y&#10;bZt+9o6tv/aeLf/2vakfvSb8/t3aHe3aNXFtr6Zt0dw2t56qaKyWGSqtZUVJg1BAlQgAqcRIWGcg&#10;jFpe2IS4IrmlF455MSFfFVdKYrnzQY3SUIO26g+T0nFUf5NOKMs86bEYenCKwiwCbsMQBgGJjYZ+&#10;JEObP6y5nEBGivP5FtbZQNc83IXhJ2Nta6W1YaEhPBKJjkcasw0pO2lWLRIcsVRioeRUqg6kj09/&#10;0CXlZoOBg3MLHA+2VwJuZITCFQxrGtY93JYwS2F9w2lYxsGgYi+46EbVyP8O5/GtAgjJqbgr3DIZ&#10;kZbyyeefCP3JH2iPPri4Y5/20/+H9pb3lpvR29AsuxoPyJ7LmM5fjfpcZSJQA/CGLefXOpFWX9Bs&#10;EHPUCjfpVtKpLY7PPH9u8B67erY9Fdm36cDmhm3Krb485yLWqjdu6L2LnIyA1uW9dd+wj6Jl808h&#10;zmkbWsx1niyIHw+eKX084MUEZgnrFmAdGqEfWLI8TQeQlM8DpjMYggRm8dVKYBSM26IAwwGCg9kR&#10;83JwEwKC13lPqqgCNMXNkp8HWFkuR/nFJi7YWvYFUktpBbGt3ILiyZG8yw9lQOZPoQvZofxSDwJe&#10;Ba3KqVh7ybUEBK+cpy7lHmXlwJGcU5CinFmmg5UoWao0KIkUWEL/2ZffchJxdZBnJCa4AIDK4xb8&#10;Kj+X6TKotPPzoyqAPMeXITXU9MsPfDSmALL8ydkFzgt4pUlRiczHbEBYJiE2ZmXMo5Kzh/fGlgYi&#10;m2zPnLe9ccucT8dKiUiZwvcNWlPT6Uo1o2t4kUdMklqFudhybuuVteu3h0up7u89hnHH/8AfB3AE&#10;0zI1rbPe9I5wZrtWHXFHvjOZO1OOa5m4ntKKivZf16ameh/Cgt+pBB9/hHg+xHL5q43zbUVd3Qch&#10;FsRqqOxoFYLMSJWtVsZ0IDPuApPSkauu3fW2uzf37K6eG5t5+Gnt9IBWIhoAhsHw5fglY5cSR6I1&#10;vq5ftP9X9aXZMeRgE92x9ju2N//QzshbN4Xu7NLfuMm7ut3Z31jbGq20auW4V484mgpXgogq2Xql&#10;btYdnhhurJLMSyXI8D0GyQOPLIZyKVAaBKwrzgcSqKN8SWIFDSQNs99Ml4ckeeZ8JeAvGDgYEbCA&#10;MKzg3IO7J4IpfCVKW7joiNfp8lrWH93USTZ0vmEZJBnholo0UU5HpqORkUh6lDS5CSsf8coGAc3o&#10;ejm1mhrYmZbrdfGyYmiGGgnCOsUas5IFWVf3CQ4WAkYGfdzX8FwCyHJFxFlwAiOaQdWqrGwvix25&#10;vFL9r/cryETPSzi1ELYdzcoXa9bD92t//DvlE8+Vb3hD9Cd/wXrTHU5zQifXskni0cj3MFVqEF2n&#10;/XrjK/BidvAy5oT1F8tltGZcCKfNRLxQHT/T/8CZc9+cnXl2d0vXztatHclNlhsFJmho5yqCdN3s&#10;3cuWaKXMzOXe7aq/u9yTrb/+LvwFyEPghKAZ4fZWdm0ZVQSoBTiMTwQb8Tk7spYWZLNyWSu0nKAf&#10;ISNFPJVPJGmtYCmBhvLO8WJfkn0pzEqD+yXesnQQbkqs2wGJKLcpJwlAtlCJ8omMfheAZoHmQlvK&#10;kUGZ5YQCl4OyBbRocAmZcdiYUwI6UwBfcAxnEID4MpswLyt/KCUJALegaqkxgYhC3smsF6wipHoF&#10;fPMu97uyJBy8PPGtKE0AduWKcga5tDA+QvSubAPBr1UhBKrKeaXRyMOmUvh9AF6hYIPT8RV/4ioH&#10;ooWb5JjmpmR7Q6Y90xRKZOYioYlEeD4ZzhpebWik0DfozM41WqHNba2b2tob0xkK5QdkywO/xMaz&#10;+mFkLVFeUhAPjuX7N4IGq1q07OzPdyGxsMmaO7Mwf2TRGktr1fRlhGGqIFNcVP2liTCvoH3+E9Af&#10;9CIfgvhi+o4Ns0deeqVt7dUqhCMo9wVKWIcc95qbMjddv+vdbzU6kseeeWzgO99eGOzXijms07Rw&#10;ZZFCNIYlqOSOel2/uJFX84XCBD27TIdq0rRO0027SnNNgdLlvkqzwgXARIQN1xJ0sEL0cDJiKfdA&#10;X1JYMbJ8Azfv+7WKC6HtcMKQCGgqy6AMPX7wlvJ/Vc9Y2q3faGUxKpsMi+yIZhY7+IizMbayxiNy&#10;kyhRPArQviYenw9Vd1NedzICL+cakFFjQzY/DbpfFcSn29FoIRadDIcHTHPWAsIalTDuhUStMIfY&#10;Tr1UKwdxnJRNvPXx9JIVsAxSK0eiywA69BcqkyqSEZlIYQIRqBPundABNqLc5BLCImxIJfxveBJW&#10;vsqNXkkhm3MLqXu/qn3tS7m+odzb3hn6sZ+N3nwTIsklg6gBpRDKMy0Fs8vyYPwq25e/7xNZtrIv&#10;9zFx7/LffMedV/5a6xRGGN2uRg8xgtJI3/i3zw19rVQ8194Y25W6rjOyCVEr8vjhf0NKCMaUupf9&#10;vjdyqQcE8HVFzSuPtHXfqtTU8r8LHuulFmbjjhOOTUYPziqgQhASH0pIFvsBaxbMpIKNhDtTo9d5&#10;c3kAEPm5wCC+hSaQIVrkTjl/4IHAnwEcpAyChwRayXXlz/XeMT8M+EIB3HIGGT8FTQawj8/lLmRS&#10;4Lrypxwpw50UkpIEK3yptwDsSgXKmeXSMorKGQT+snPxKB3cWlCklxm3pUqDgVcAqEBJuZygRA6T&#10;wgdVJwWQwgc8Ln8KRxM8An4lJwxArVQIvwoQdrAskQYg1bLyxledF74rmCXVJNUaIDZxHggSUcop&#10;5EnwOeCVjR3+TKfiHQ2NW9s3tbV1eQ2ZQkqxsCVTD5er5ZnZ4uwsDsxtjY3tzc2kjfdBhG8q8fuq&#10;X9eXy0H53d23EOPop7yZbNyJwk4xnu24vnnbdV1M5Qsv5vMvFZ05R4tfztTI6QOg7z9HWTMsg36p&#10;YrX592SWizHPiaJ8r6zUxAYr39Ya8WSKlnWQqPW6mtveeVvTDTuHZgeOPfHQ2JmT5NXmEMut6Sqj&#10;kqMSFGJfdomQfR2/cO94VV+kFqaySABeQ5cxSrvE+8uIICNou/jthx2aghdSCatUy2JFj9cfSrwo&#10;gNNQTFytVRJHFojKBdmz4KuQWmTxgQymo35vqg4soVpKH0J5wypfM+W/Cur0u5V0PIYw0VGWwVFQ&#10;rIwmsmwVBRlibAm0pKcg2kz4LcGe6uecwP+fjBTBmLveUXXV430I69uzVLs0QnYknLP0KddbpImS&#10;6MH0qp6jKGkVBlKpqxFWxgtuASJWKOTgwwvGvpcZCl+m8LKIp/9wCcYNFAkQrEYvECkcuFhksWWG&#10;u7yTb0il/S9wEoIcPT1vG3Oz89WHv6X91f+oDg+Z7/1Y+4d/Qt+zV+w7yAWq5Rl9pqpyki6jhMuY&#10;zl+t6loBXP1LnIdl/t4rfK1d5oynJYuV8uj0iYGxR/LlU82N1oGd+5uMHUQ9ai6qO6z58NBIqena&#10;ym/kvaspUIC6/N+Hr5ezLf94ucYu7xyXc91VfiNwZCU5J+MbvVvgrCDatdhBwTcXnDdoogHFiFmY&#10;Y4SCXbn0Fdh3AaYUlHYBtLqM25UBSgarICet0Ft8Ip/LzQbODML9yYygwMp5vnYlKSsH+K1A4Ss5&#10;RupQdtgCd9iVpna5BYGSMoZLPQfVFXBtL9PH5dJi0OewwEjIqYSglbuWP+VCUue8C47nh/wquASo&#10;XYotn8hdUP7AnUBqKVhOyC3IwbLOYYeLyo0Lol11ajChiKhHgirQ/YJSDfhkwd3S1ORDKb1cSepL&#10;NmkWdhhvQisVTcSbUzo5VZjn807GyXQn9KXcUrFQampt3dHU1kk6kez46HxveFOt44aWenOp7lVC&#10;rFtUCvt4rWBURqtzfVXNCbUf8MO5zIKBxUt5ma6+YFp2e0fM2agRpYMGvT95V6PFVq1RK2ZydrVe&#10;Pe4ZY6GmnrS9KW/XolaEZ4BvOzSnwiZUFdynj21ZZCi1URWGRCQE8nlVfWmoMtnnuqWGLXtus7p6&#10;CjG9qg5JmGhNL2+qtVBClS3U1MxYfCGXP9vb19vbv23L9rvecldDusHUrTLuB7YbKRPqGvMammvR&#10;pLlUyx09p831bwpFQ83ttUyzqUcsQsMd8qpUTReFFOLcFBNLrBtyBbwrwS31iaI3VVJe8Nh5qlbd&#10;90bQnnLFi19rnV8hJFUYldz0ewpwfq5RtfVqvHA3RueBZ8YjFHkBxbvSyZCLUjlXz+fxUcUzkAfn&#10;GP8wXx5d4VLhuuFX1L566sbowPDwuQGe4aaezU1NCMwBRhkR4A6BmKr7kLfV9yVQ4FUAqzjKqq+W&#10;/1Sfi1iyMLKir0xLYRTjUGKYUE6h+zQ3N6TSSa/mEEOcrCTD8xFrPlLLOk21Bv/pqhyzy+1L1Z7w&#10;xuvZaD8qbEONE7SSqBOOVxKJxdR0ywRaQfFY0o1Z5aRXZXYOmaQYI11HMLgL/uZPZgg6OP677BPL&#10;hb+QjGUXzy6XUjJ+KwhVxiPGMiRvCHTDFxb8imMScBa/CzEgysFyvOwLUXEpF1p5zOUVdb1XWev4&#10;lVff4JIAPlnjugVMeWousf1WovRNyrZWOTUS/9xnY3/316o7fOij1Y99XN/azZCtLOAs4ljDkTGQ&#10;P5CfVkuY86hwpf+lZheQIay5XtHJV1TumRCXqWjTSO0zygqF6yH/pBWZvlC3EP8+eoTMQ8EkJHd9&#10;QZsJpvmL621s3D2uwrmcAzuWw7lgAxjY16xhuAIrVGXQpBFjFaNQKg+ZpbtZPWzpngUPgHicbkYd&#10;LGSwO/UmnAFsM19HYlEPe3ZUBXiSUssK5StnT45+9cTgV9z65KGuXde1Xdvo9qhUKRAQLitedB9V&#10;hpP8UnF+pmIvFrs7O1tbG12jjnYf6h7+PfoWt9WGuyJmozBDusW6AdUzsA+VUuanCzMzjh3t2LW5&#10;+ZDloEpbRWbRRPoJk7cayi71pZvcsg+AjbRO2pVEDhnJ7Gzbub5wpR695najs6Pk6FGeNfVk2vAr&#10;KluC77vmqiyFzHfsMjIyVula0SCwZHlA5UGzb0EMkbVaRZoR+sofLjnB1LS0Rpdcq6sGwEWQygWH&#10;BX0k+Jx5lfSDSq2HOFQdJghZXfWYKbhkclGtywoBlxSl5LgVPJXNGtVMjC9meN3gV65TJW72u+bs&#10;V9i7ZfhaWfK19hXHrHR4wbuI3qjfqOBfLH96zvAIsK2qbL9YaZ2aTq4KRZeEAqN0UBUXjyEBk3jx&#10;MTJmSt1ePOC8zPgZ0KUy2EoVsaOs3LQZ1iMYd1TcvGLYEB23dCKaGJlpQ8Aoy0dASltStXB/W4m8&#10;Vy3PqpUWfBiUJyiJnOTiZ7c8JQgMDeawoI5kwSSfB8SSkE+8q7EhQcC92gj+ip53mY2Tl7CpIdXR&#10;murpjG/dHGttKS5lp0+dqo2NWRUSeno0PkhMAKQPJlQjVKhREsZu0ObpeHuV013R7kNtqZ7Y9Fx2&#10;5IVJczgVYhyqEf4lIi2W4zI+CsL3kawa3RWQ9ffVy2IBABYwxbkiotIZkFc2FFbIzV8cyOfLK5UV&#10;THYwYQsnJ1nBuGdM3XrI2nLo4HV33tF9+ODi2eHTDz9ZOteH5jScogO29vRo7cImKL09aF5C+8qq&#10;jvngCjIoYgkKAMdanWeDnuqrfpqATGUylk1sYYJQISaBpDCUGNlxEuCdfeEsMb6z8SH74ksqG/vo&#10;KMPFAmHRR2ShyHmQqRobH+Ng9mFwS8USAc4QuCstUK/4Vr9r1lAQRSkOK5InPhkOTRrReSNZCScY&#10;7Ss2qTPTtGh/bS1QQ3zfhTl4xcX4nhNIu5WPxNSDO8Gdd95JRSGzRSptHBi4rljrAkuW/ERQ7MaW&#10;53V8Nn8aDelJXYuzhnI01JTKZCLUtdRwb+t3Pp944utzTZnpT/5z/UMfSbU0kLkNT7f1vBT1CJqq&#10;xq1Yfip+6jltYpDhsl256iA+pVcQ8zDcSMjNxJBwQrfVt+rSikSIR57Xd4GI37REiGOD65yRWEeR&#10;xI3aWpgwAt+yopS4vFjZCBdilp2OYKUBeoIyw8monah5DREr0xiJNYXD6VAsrsWIMq7NaC+dmH6i&#10;d+wF6I+eTd3tXZv1RFplesaPPmSRzqQeDXuxiB2LlCOhUsTKhs0iQuPYr+NJLZZwwrGaFVZO9+HV&#10;XwY6JAoQuDWSckVCXsishMx6LFKJ6bWYUQ1rdiSkJWK4/FSjkVpjAwJZ63ppuPHHQlqciGUTVO+q&#10;d6Nm6UuGzoUkTw54ikmoRp8Oa0Vtumy69bBWjWTJRFsMz9RNchhyUJ0VCqYqPPNCANaKrdc0FjpZ&#10;PVQBVYdB8UIGKJi9VqrLjXzEYGpIBR6gx6XDNbviAmRVassypJVKUeaWLaMY1vMm92TUIirBuEJU&#10;asw4j8QgKq7YpqAeWEcVBvudq1onKCehko1KRfKCYYHCA6R/P4/V1/4uYNRwN6KrqxVDWJnwFOTW&#10;iHhiQaPGArWsUVjLVmLU3MVrvikWlqaIOiy6WgRpCXhn6JGFMjuBs4VMb8E7OwxYksiH/XwhT0QS&#10;aFcjISGeh5ZB/tVUItHU3EAEfyk7z0zeULWbyAebn5+ZH49tr7eTpKup5Oll1XPUyBaDkC2PIKoF&#10;C2sts7CIaikWdvmIddQPro1WJZxCGKhBW/RGzxXz83ZnsiO0h85QVxmlsSWzsCAOHSKP06s1rNL2&#10;8iXryZClWFinohd6SxNnHLfQtHXPG62ujmJULWIRLIKbOz8Z+8mrfe0lfky0G8gGezGqzoStkEAP&#10;eokvbGSy6i7rlZqH9c4OxXEmjtZz+fKLJ8YGRqKZhpa9OyqpCAvciPLhjFG8lZs8l5XLo+BJyc6q&#10;HPs6quv7Hfoy51cs9PmN0wSAQ0656srp+13tynwPRUqCO8AT0ldYukGfgQdP4DMAnBUgyyb+T4Ju&#10;+Vwgr6wrguOpGKBqEJrAn8BZZKqKpQI+OhEr6hU9M2tGgbiLTGiRTDktFOwKFtZHoOtlYVWPWjZM&#10;+oQZvdf3+a3WDJLBRXUzrXkRhqEqy1OyGhjhZc8zYCsOD+IHzw73SGlp3oGo1uWxsEH7CZqHrACp&#10;ah72M888g8wWtYTAFkCfWgpcrDhMFoHBQLSuxnFlm9/Kq298SeQJKx4Nwx+WELdkV/r74n/3P7UT&#10;T2sHDsQ/8onQm9/hplM1GZrW5Urqhy8WiCvw7MSJ57Rvfblw+piWz5kNzWTDgN6CboFeCilMpHga&#10;lSJclrKymhWrrtyy2BmFJQmawVq1AQvri2oJCwtYIdVjWIUJBPTU9z7+esjmW6YINLFUcld/1lIU&#10;kBGHbQjDPQCva8QVA7uRW3XqZtHwbEXnoeWIY0DIKWuL87XxM4NfmJt4MVKZ39/SdLBtS6PZYFYN&#10;XeWBpr840HvKiR7xb80o5ItEZBbLtc2dnZuaWxjVrSrSiGSXxIqHzolyTbr4hV+TZXMSBWeYLdQC&#10;AMclz1uqT8/btZDZujW2O+Q1GrWyBWdIekYXl2X0/S71pZGHDdQGDcakBhMZXiKZcHYy8tRQ0nNj&#10;N1+nbW5b0qsQLjZ+JGSBjDixEOkqFRWv5uyoljYRWCMKOVIA6IY0AK0iD/2Rh3rjLqsREtjiHaao&#10;fD92QCwlGxzZdmHn9nA79kg250+HKrCBZTh5ZY1S3WZp4tvdUArzeMY8elNDm48ACJ4V/niKrEX3&#10;W7U0FVS9rmFjww6GZ8eYqjoEgYDq2eBQSdVaitbUVN5RAC2flqEvlEmVPM/rFk3asLKudiKVu0dj&#10;tUL/Vl3ddpI1sl2aCZ48fQ7LBlpKda0Ica8YZdZGr3k9q5mJCQOLHu56KyGseK0F8EgQrbi2iF6B&#10;zEBiNlITdqVMiixMqrCIYDCVrIp30GsmFUenaHGhMjERXSx0UBf14uzidGhHrf36Jq25pHRhlYcW&#10;DRQd1lB5eGMgrG55FSUJUDOZjJ1YbjKbG9bixXhsn4OsFxDR8bCCYUSFa1VhPKpbwvLQR5U2gFoy&#10;sexzqq49qE2eqxm1zp2H3hTp6a7E8XoIwaKb+F8uBzxSLcvRb0z8iURSICzZO5iPydwrCeWI11K+&#10;BoypOBTorlLjRKiLCLHJ6YFzA/VCuaG5KdHRbKaTlMXSQ2ogPL8JEFxJaVyAaOWAV3Vb6xIyJ8nU&#10;tZKRDbrDxs/cr0KXFVgmEJbZF1wl+amDOC1xchX3UIncD/CrOBXIJxwjoJZ9YWclW4wk5ZI0LXyI&#10;aX5mZpYWEQ0BYbXqRDU0Fwa8xmqxTCm1IRDWH3qCCUb5T6iwNV2L1ePggZpVt+OOl3DRmTNINUe3&#10;Dn3XACSCCeLvzn1tCISVRiJNNFjbsM9gwhqP+iEBBPnMWDmQ2IZBaWX7EUh0eRT1lW1+ryKEVaIl&#10;HrMjFQUmwpS/mAu98Jz9B38QefrJua7N1rs+aF53C4HD5vyCsVTwSmW3UFrHq1QxihUcBWLFovHS&#10;Ue1b33CefqZ66pw1OOrML5ou860SEvYdCBgBGDcx564QlaRD8bhFeEgCdGQGuXjguqA3rxfCVtAi&#10;910EfH8ZrUYoLYAH7cZkDFpY6x/UXjrmnT2tjQ67I6N13IRG+pyTg86xEb13SkfedXZgcvKFkZHn&#10;xo5/LbE4v1ML79PT4ZynjS64U/Pu4qIxPaXNz2nEGs7NawtZeyGbH59cHB6tLi52WKGWat0Yn9Im&#10;prX5JW1uQVtY0mamtbm5VV7T89r8gjafVWeb9Q9YWNCzi7PlmfHJ6dxQITmktQ4tacN97uA5bWBQ&#10;7x/S+ofX8Roa8XqH9YEhbXDC7RvyRk64/eO55/Mv9saM0eq1qb5N089px4a0oUGtv1/v7dO+skN7&#10;xjCOGOYTpvFQRHvK0Pr6tOnH3YFe5+hJ66Ve7eyIdm6gcuZMbWBAHxqKDQwbA4Msx020MeNRBX2V&#10;69i6HXvWO3grAza5v5VFVDloAJt6z2kPfMt+8GF3sNfMLeinz2hPP++98II+M5ks54ylnBOL4zgG&#10;W6T6hniEov69Ucnd1lt+Nez57gLKhqSFZmeMF55zX3hGH5/Qhof1EydqA4PmyJB++mSZ22xqQUn/&#10;B20D5YR44Vk2OR59+D7t0e9ok7P60oL27FM6+0efc+gWmYZUMh4VX+zXeFMsiEBYWFh8YQWpiH08&#10;ACUyEMvowzglnssyIQXmbJbLMpdDs1phReQo9X8sL5E42X/MQs5eWDCy+QYeo27PLU2bu+r4Gnmt&#10;RU+rKAirZCpjdsWqDFc2hIVVcrFq2iagyjYjyZgdz48XlobL1USxpbFRa2JUzUOJsxL3xRP9qve1&#10;lmSGVYZXHlvVqw9aY2crWn3TjqveFOruKsWQE+VHqLiS01ZB9gDKKzcXXUd6C4MyaZmAsEzGsLDM&#10;yqoCPRdqTu3QJCicy6CrW41NBH5lF7JLgyPufLa9sy26raeGJyR2Et/JV0BsMPEHM6IAR6E/g/cA&#10;8r6SneCil3iStcr2eoSweKny1ISFxZIe8KyiOSDEaoBl5ROhYMXtVbZAmkrcDPAiEKUqWgV/Uqv8&#10;xOdlK/iIg1ZTZlKf161Zs6HSmNEy6Y2CsHiQLbv8+p605yNG4m4K0ZqiVyljCUyaoUxUj4dobuLC&#10;JB1cHIcYBCRH9oZA2AvayUouljUeCwYqn4UflUYuQfQKpPlRV7JaFkgkMSLrGiLXe/y6Tv59D371&#10;IKwKDmCYgArF0KuHckvaIw9o//jX5S9+3YrEQoeui7R2utMT3tkTet85Y3jc7O8zBwbW8ertB7eY&#10;A/3G0JB2+pz2wvHQiV6vd9B58Xil91wUIASoC0W0dCMSdDwR59jxE5///OdR+f3a176GZwgtB/9m&#10;0qn/x//4H3GhxsonD5F3hixxmV219tYLYV2rbtF81Ypfy5teBb/WiMFyzDCL9tEXy99+uHjk2cJw&#10;X3li3BsYtU4PV/rOuL1j2vCsMzmxOHF6dPzI2MwLi4vnkrV8mx5trYdi2Zo5s+iSFbOQLeZnIF/s&#10;/KKdz1aW5iq5bCW/VJify81MlYtLjRa6y+X67LSzOK+XcuWl+crSgrM0V88tXPzSF7N2br68MFOc&#10;m6rmFrxy3uZsczNny3Mj0zPzo0tafyk8POuNn6uOn60CZHvH64PD63iNjhTO9tcGB7zh6Ur/cG30&#10;eG14MvdS8aWxBmckvyt6vHn66frx/kLvmWJvb/3M2fLft0XvtfVvRrUHwkuP1abPnquMf8eauN85&#10;PWC/cMY4O1LrHZg8dbw41B8CYZ04EfrafbkXj9ZRKdzSpaXTpJoIASuh6l9lEOtpqnkt25N0J1c0&#10;HrzP+/QfTH/ub6OnTuWX8vGnjjh///elhx40svOhfB6ecLqpNZLKSISDHxPhM7cblBnj+/b4iw7w&#10;60fYBKdusZj62pen7/vGUt/p2PGj5hOPFY+/VD35UviZx2bj0fSOXVpM5Xn4AdoEDfEPH4dTx7TP&#10;/Unt7/86OzBUKy/F7vlC/W8/W3vg3trcTGRTV2gLfuOKKH+tC68cCZgYoGCBsLi0ylQRbExmgb6a&#10;zDrCzgrfJnBH5hXHg3mCp6rbdawvZpSVN/bwUKhqRZKmifcRwuWVuUVvcQkWtlJZDB8ym69r8poL&#10;PoT1O4Mes6uh6gZBWNw0WDvQihncKE00kq7n3enRQn7CbU5Fo20xLQmRX1XOP9yGT2aoKBpSCqrG&#10;DgULTk05lVB1QB8+W/LsTduvvsPoxpFAeSxjpkD1lc6hcnOdD3cTKIlgLjmH0LEnvS+TMembxZEA&#10;nENXwp0Az3nqTtl0WV6C79symGwro2OLp07HI1bDjs1mQ6MZiSn1pvMugPw8oGAFZwTbyoe1Ifsr&#10;T34pF7qAVgmwdTB5X1kMcYn9SSZXbNlAWDAoky5rMGFhxQU2cI3lhIHXROAjK1H8bOIjK36x4hor&#10;SJef0I+Y19loD7CMudzi3Fy2Xq3t3rR7e3p7q9OWKTck6omNciTATimBa1IDvqKC+j/smY0EARoN&#10;eLZEzDACd8mIjqk2pIKoAggrO1IJGwJhpd0uF+a8V2uATVGYprroNeAejmHthxOOwB1xKpBxaeVJ&#10;LvHJXtnm9+pBWDVwqceF76ftuZHes9pXv6h9855cJONs355sSGnzU5Uzx8onj2nYFQYHi8O9oaE+&#10;79Jf53oLIwPeYF+BhPbTs+GxKX12KYQFvl42Jse1vjP17Cyax+HuLVpKaRVWM+nmTZs2/cM//AMo&#10;lqdJLuJPf/rTsqgjr7LkEA4WJC9DqK8XwhLdY+C8SfPFXTVuxZMMna6Ry2vffmjxwcfmTpyuh71q&#10;V8NicyyfCBE2ORt3a62N9qbMXGPlrH7ujHtmPpX1OqxtDZsbGtqwolWUWdCzUxysF0N1J4Fzql6P&#10;GrWoacdC+MIWdG/Rrub0Wqa1IdmScpkR4oaTDBUtrxrR7LhVi5mrvEhdGTXLHJmOWE1JPRnN1Ssz&#10;uezR8tQ8gVuZzub09kQi46XdasopR/T5puRSQ2gdryZrPmHkMmaxMbGYtvKt1XxjcsJrf6TWnQ0n&#10;2q/PRbctLSSjk436bIOVz1j5rh1WoT0x3Ypb5syt3tSdM9W9U2ZD4XSrOdscm+lMDfTExrbFa1uT&#10;db0wNdLb+M3Hck49smdH5KrDWnOLQfSYv4panjovsTeu/7CqCnNiqcYqCY11AmxDLzyrf+OLycWS&#10;HclYh64jWM3oG4jkC6GeLVpHN3HW1a07UpmM+oGKfj5PSa1z5bv+gq7xC6zLpJbz47kUxQWn/8Jz&#10;ialJ4uZhCbVileBy3F30+Rnn8OHYTbcuxwZt2OU34EQ1x0N6j1HGmhjXHvimeeyc1daZ2LZdGx0x&#10;R0ZDeadWL8e2bNP27GNps+QnEHpNN8XCMsuCXwkHhoUNIKzAJsYaCekQaCLsrMwrApiEBeTgmuv7&#10;BdaceqWmpIrEeRkJPSPWFI+2NqQJ8XIKlcrklFZaDDPaXB9PX9egNxXw8lceNer8Macarg5tDAsL&#10;JsY+qoRBiU0062YiFg3F8sVF7SUiRaqxtBduS2hkHCYw2yMOFG0OHINA8OgVx9H/052k7jY55YQ9&#10;4Yz2Ig62bfeNb7W2dNeTBAWELXKIAIujEeXOGAWuK88KsaXjSACEhYXFF5bYnbvuukscCdT3qjKV&#10;N4+KMgVLKDhheQ2pTGtjrFqsDQ5mZ6dq8XC8vSOcblYOsf4mT0H2VzKy0kyErBIj3YY0nMs4T1AG&#10;aSRCzweFuYwTbsiNrOskUrEQgQg8gURBmYLeJJZrpc+r1LY4zwTRXfyEOCQAq7zzp6ilUBVM55IN&#10;pKOjQ4L6aRV79+7F6DA1PVUpVDoznddsvvZA08FUMe0teY2VzMY4ErDEUhB2eVEcLKZNegOuYSq8&#10;lEWSgwhxiJiWZLQSK0qN0d8D+ecgwewr94WV1nsBBlUQzCfkMOygRQBL/eKLL46NjVG9aKRQXeKn&#10;JAW7oF1d4vO9ss3v1esITI2+FUwRH9j4Tp/xnnp6KZdv+uAHK+9/b2zbZpyRbOpv+25zx+5IS3O4&#10;p9vctMm49NfmLZGtW63u7lJXF0HV0aEBZ2q6xrq+KeV2dbm7d1cOX2VfdXV4S4+RSjDaE8ikst58&#10;7GMfIyYPiQke6Cc+8YmPfOQjP/mTPyn4FSyrQvLPL0tWrslXPsr1QlgV6Y3WLZLP2AbjaOrZ2sCI&#10;duQl7W/vmc7OTW9tWnrjwYVrds1t7cpu6VjY0Znd1p3ftXmmJznYkB2MjeczxURXpqWrszHWaaTS&#10;TipRzcRKmSgv5deTjlcam8vJeDmZsJkcm5qddGNWM6YqtXm3luruSm7ushvJHBKrphOleNTOpKsN&#10;6Wo6dfGrlE6UG9N2W5PX3lpPp+cdd3RpaXQpN6GXS03x5O7D7XveGNq8M7+5aX5Ly3xX59zuTdmt&#10;7Zf+mt/cktvSWdjentvctdDTVt6XyW3rHohsezzXvdDS1XZ3JHprIrt7++je9rk9PYU9m2dvis61&#10;ROd79Ik350d+ZGzs7YvTe4zpjsZTB9vn9m0Z39czdrgnd1VPLROqjE1U+0eaU+2Nb70j/ta3aDv3&#10;EMGmGCclQvPdmKlL7I/rPkwJPKCUQGJckmNXbCN07pz+zJP6fCnU1pbbtzderbjZ+Tr6lTu2mV2d&#10;S83Jxu279HiK6+CrTe9QkjmEuKxfy2TdJV31B8Q8KVygovXVIn5sUjtxUq/VtUR6PtMcL7vlSNJN&#10;paxCtnTosHv4+hLuvBtz4Y06C31exdqT+6s0Oxt7+nFtbMTcdwOrhcrEXClbiBQKoZqbb2kr797t&#10;dG5CymLd2aNeYUlNZlaBsBLOJXPMStgkOEkwq1CwMq/LMTKdqwOUuxq6mZ5dwdrgC1Iqf19WyNFM&#10;yErFQoDYOB9Nzxj5uahlx29Kxa7OaA05akfpEPgsrFsNVzYIwpKpTqv7ihZYl7Q6TqehJJDUjj/b&#10;OpObr6fLTdubtETScRMW4luVOLldNS/huUDYGPonupvQnUanHK+MLA6dyXtOz65r7jQ3tZcieB4o&#10;hVHi79T8BAkNmpHQdXzTVFxFCD6pv7+fhENw20BYcADf+nIvqi4Vx+vwEyJUkI3Vi8i9pEJJ3Y5O&#10;TgycOzNaKSY6upsb2rWU0jOSmTt4xgEXJcY4sVCLwVoC5F+9Tdw6L96CCH1KQnnEE5TiBcHsVxZD&#10;XEr3CBYGsLCsPbhHMW1LADWbcLESpyX3KJUfCBHwE74SwpWzAX85AwgMEwdMPJwieZjZ4U82ICxO&#10;0j09m3hgI4Mj1Wxtf/v+azuvS+TjlenKRkFY+iMUrM/CBssJ5RFrwDEZVlQFvngVt1yLVEPNVqo5&#10;XkjnZSlCH6fFig4JQITHuiEsrEDYoAGvhLOyEqZmwEAvvPACCwl6EIgWIpZPZHEoP/wnR4KgPSv5&#10;LOWQxMMlHF/rGyqMTLgdm2Kf+JB351tCO/d4+w+FbnpjaPehwv6DxlWHrcPXeoev0S79tfegfvV1&#10;7nXX1w4daCCC9fQxY2baijeYb7oudPe7Qx//yeh7PxA7fFhvSGLlQmOFpqWcTyjet7/97UceeeT9&#10;738/2ddk7pDJguYkQ4HML2t1zPVCWOUIRk0gIxUmvsDV8Vh94rnJe+7X5qfnruqZfs+NE284MNvS&#10;4kQbrEyL09CktWwqx+Nzdn6uNGpo85szsX2Zzl3RTi3ZWLf0Wth00jE3nUArQPlUJjPVZCOGRAQH&#10;zEQmkmnWYulsxZ3MFnP1WtOmTY3dm5xkvBoK21GEGeKhdCNqiU5slZedTNtMN8lULRLLVuqj0/OT&#10;szgr1JNtXrUpHd68P919Xb1h01xzcr69ab65PRpLuMn0pb/q0bjV0GpkMk600YmnIh1xJ9E8mW0d&#10;Gu50Yl27bgu1H45Um7uyjclqY7PR3FprzhfbtaUDi7kbhwp7xvKN1Xy6Id/WFY81NrT0hDNt4Ybm&#10;mBEJnxjpfKzvxqG6++G7Ex/6oHbN9U68AaElHqCSYNcIDnt1Lcek6kB8TAE75QtrV/XayVORJx5x&#10;F+Y0yPGWZHRmtLA4Z/H4t3RqPS1RvPa6tmjJBpArgV3LTc4Xz7wyG7XExK+UH3WnZhsnTi0+9uQE&#10;iZ7aWsuRaHx6rsR0EjOjpYX41VeFr7qW3rHBIjCv9LZxUzLo2liz69PTsSce1voG81sPRHZut/qH&#10;FkfHyVAeDYciu7dHr2dB2518tR1LLr4dHZjFKPOe97wHr00mWhlrZBPBJpngAyAb+P+JgY8tEBsC&#10;RRFtLbpCYjNi2Z20jGYScqVi7Va8ZTa/eN99lce/1VVfqP8rffOHd2jdi5o2rREwaiFg0KJN5Gae&#10;1M58a1GrRw99eFfj7TU7Om6FaoSALWdFuuQH4g+WEKs0CD+s0o3YpVi5EC7/pfv0dyaipvbGt21N&#10;7EhMJ4xsU2TWLKS8JhRPqmjI8RtkrRwCX0hr5C08mn7uSG80sv3WN3+keeehOctbCFXyZpVVuXhA&#10;8k4VBS7C+FASrENsCmQSc/Btt91GrQZy9zKLy/wtozn5kdp1PTk7M/38888+/PDgxOTh2+949yd+&#10;rHrooIz1F4z4Uu38lmme2YJUTyAtDgvShAQnl0tcTH3JdQNy64IaDaBG8EMpg6AH2eQM8kNBq3JT&#10;7MBfAtHe97734QF8yc/qCh8oyzPK/9hjj/3t3/4tbRjeqKurS/xclz28z+9LtfAh2I6mLpmpqQ0e&#10;CshVoqAAXtSDZGBmn88lG6EcyT6ftKcav/n4t//Ln/zXZ+9/+n3b3vULV39qy/ROd9BsXDRibiZk&#10;q6g+5eVnaZG60iD2hTg3YqPF+Q8QC8lSpDDdOWPfWmt6U8N8+0ItVHRCxVg4kgylNTOiZ6LxzlRx&#10;bP7ZZ5+lfjAN4zHPDUrL2aiVCfUpTYh3mjTSWr/1W7+FOwcr6j/8wz8kDy3XEkpbMNAFzfv71sgr&#10;LOd6L3dBeVb2vldYkgvO7HshMj9iQyeZi/b4Y8ZXv2KTTvaTP+pc9wZlesKcriupbL5HjnT9bBkN&#10;zigQplUqZb7zTe3B+xbISLvvcMsbbh7t7u5MJK0wXqemVqkWohEUZShJnEZCp/ibv/mbn/mZn8En&#10;hNRrwdwhA1Ewdr1McN5TR+p//dnQ2Onqh9429PEfXkJGwCknTbSTHK5SdxiaQxByLCvRicImGFXp&#10;9lCr5D1hahOT3hfuKz74WKSUv/+9t0cP7bJ3dc1zhmI57UUTZoroxVykLz9zrjj+QqQ41p2O9rRs&#10;jkfabTtie0q8+eLND71XsRrQMxEEvM3ozPTCubP90wsz+/bv3rt3Z7XGD4Hp9CpflRqhG8YKZN7R&#10;X4xEKrjW1evKVczUUcfRy7XiXHa0f2hqajKRTDa1tdhdxZF82csc7Oh8e9Lq9Ko5Ta968C/r3HDF&#10;w5/EM4oEiTp2OJFRU3ffSeuLT+yvVDa/46cKu26dQpG2Vi0ZdgS9LtusenHc/LAxVVI1LaNF8GvL&#10;O3Y5lKCqnHQ0lRvb/o/3bf6rh9pDLdEfemvuZz/JglaU/GXYD+aCdZZ0nYf7kheEZauL6u5CJfrX&#10;f6n9999b6h0ImxamUJPgVB7+jm3eTTfru/ZoXV3aG+/QNnXzMOqeAGwmu1fd32Htm2LoQhSjpnth&#10;O1cJ/+FvVT/z3+3WTYmbbyF+K/bCs9VKPpKIaG1tiz/2SfP9H8YaTJetOFrZAqKje87yULEQ6++/&#10;66zmNQ+n/KEcdVzTEk8d0f7Lb9Xuvzd729vacSd54ah29MX5hYl0Ihz6wAe1T/1K9bprwFoqTdpr&#10;uek42jOg3H333Xgs4cwkEBboKQ4DAk1WQlj2Ja6Fdwoq1IjM9HBR2NCZh9iRVMXKRKjpDa3pTDre&#10;Fklus63o6VP5x79V6T1ae3vl4Ed2a4cLXnySxRK2Kq8SrS/VF590NgzCqvgsICytgBYQQca9Vo5F&#10;jrjHHp+Z6KuS+HW65vSXzdlYMh9xLduDsa37SgRIn0Qc9DmI59IiC9WJUWQBk21dh+x4w7zu5iJO&#10;Qa8mnHgAboQiCuQa+FM8I2GzmpubqUxqQxLuyVC+8gFzkmbDaLWr0dzi4gSKnfFb7nrHuz7yz0LX&#10;XL2ShV0JGQXCEjv/e7/3e9/61re4tHgyyJJDHkow0KyEy/Iog/dV29mqBIlMPyvHrGUkfj4RiFQF&#10;twloI5jj137t15BGei3b8Su5lkBYzgB7BIRdWFjAio2DjUBYadsiRyBxXXLv8qEwTHQWIDuu5JKN&#10;mR3e2ZfcdTQDhn5+wqm4li8kHG5IN04vTH7py//4N3/2N4m59Ac2f/CN1q3b7K090y3hWsKsq6mi&#10;qsSEyD7GEgHVoI2BsAjH0R38FB5mPlSebJoqX11M3Bg3rtLL8UIxsshclohkouFkKEPa6ERxKovi&#10;FYXB+UEg7CtEdRc8qaBByucQ4b/5m7/5p3/6p1wIM/TP//zP33zzzcEQBOVPZa7rWb9C4PgKb/Z1&#10;DGFZNSmpLJy8o4TIj45oyYy2dZfW0+6z+soqql6M/Uo3WxnRwjRv2vZ/+S//5Zd+6Zd+4zd+49//&#10;+38f+Lyu1Nh6+ce3FoTFzKfEDP2oWNCayhqtgsyR4PfqOxprcApPHte+8lj16IsDTdXsVa2Va++0&#10;YBwjVq5cwyCRiqJtiu7L4nT++frSpFmcao+4m5uaW1Lt+I/VyY2o51Yt2NoQdnrfvj179/kQVtni&#10;8AySOAqmG9+/y1c7xzQHD0GjRRMO+L04NTvWPzg7Nc2idtuO7Q3NzQP1k6OFips+0Nn19oTZ5dWW&#10;EPB3ybmwrlauUlZgA0SPsagUzpxIIs1coPWdNL/kQ9i3/1Rx962TVduoVoumHQXCFsxCmpwQkXAx&#10;5BGDGi25BPE7pDxMN1ca9NjgwPa//c7O+49l0k2x97w9ctebq5u2SQx3MLO8DJW+zrK/7OHKY4YD&#10;YGMReNOPndb+/NOVL/9tZHap5BP/Eeb2iGXv2gmEtXbt1bs66zffGurejNBWHXVc5epAK0Xy7FUO&#10;O1vzHtT6isahQhPmctrv/6b26T/K6ZHY/n1Vw0yePZurFJNNaWP//vLHfzzyjneR+IgkOLScshIF&#10;Qy+McE0FYesq68EV2RSEdUo1c35Re+557a8/o93zlYX2nuSuHaHhkcr4VLWaTyWj5gc+oP3CL7vX&#10;XuUhbvMaF1M5EjC+MGdDGTLvBmgsKEcAXGTmFk5OpnAxrYqxVbUyXw4zeJfPkeszIuQHMPCniJmR&#10;Fjxi7fLo3MTi1ALrvnRjWG8No0+nTPM2pFOoMlif66vALvi6sGT7RBeWQWHdM7g/zvqQ0YewviYi&#10;eobE0BKn0jg8pT1zrHRqWDs9nDw5YPYNu5Oj+vi4OTFuTk6YU6PqNT1mTo1bOYhWPVJyI8Nz2VPD&#10;I4MzM6OzMyPjUzNjE9PT08SbI5YE6GFjZ3Z2dmRkhB1hZ9khPIX8Q3wYbDgYIB7EBk3L+8DA8CR7&#10;E+N9I8N9M/NN27bc8Ja37r72OkxCKyFjwH0GH3LCz33uc7AdgEXgBawVxCEbpC+Pko0FCRs7fCIb&#10;tmw22Vn5eXAAO5whOEbO0NnZyYfBOw2GDYQnQqFgdGAr76A06GdSp7L/9re/HafP17gpX97lVoIM&#10;8BP1ydoDNwBuJ4Ct4jPAwoyvxP9VcnxLwBNsK7dMRUlVgF8FsAYkvfxcPGVljcfOwPR0hIDHWm1k&#10;eLxveGw+W4jWwm3J1ObyFlKfEILI7WAppp+BEPDZ+d6Fz+Xdq/qV0sNQKrF+ahXPqLrVmk72JTfd&#10;hjyBUYvXK+E6uuiKQeJlhcHpOBLQ6nigPG7p/q8QF64sPSOGnFCcYqlMqo62zbOgd3DFQ4cOsRgQ&#10;FMvYEjioXGIVbGBRL/GKFx8WdN7LPsPFP/RpGcWUKlSnaSMj+tkzLgmDmUW6evDMUkLCKq+RGgGV&#10;GXOFP8mllUJ5BygKgHOlGrSebdqWnYRrqOidOqLsivQTbRV8yRSgpJHT7On+jz76KCmUeaw/+qM/&#10;KtYhcQUJeBAx0K1ViLUcCRzUD1USPGYKUzfDOL8quzIirIl4JVxze8+F/vEB7YGnpuP1kbftHn/b&#10;QaNtCzkNvXyRxE1xK8XhpcpwNvtSafZYuL7UGgtvbmlvTrXqHsrH/h2ppAirbQoCCRxVysTcKZkm&#10;F+YXiqWi8mxvbXLIN+kLi4mLBMte/ucHIJLMSKXcZP2q4iCq7uzYxMDZ3uzcPPPszt27Nm/fRmTJ&#10;TGl8qVb3om3J5M6wkSS/jZ8X2s/nuZ6XclikhhCIpFkwj0ZUOPDCjHF6uNWuZ3ZcW23uKWDYUcXD&#10;/kKwZ9QxyjWLYcwmIxiAz8R1rdoQB+lHzpzs+cdvHfzKc91GU/RD79c+9J5q9zbSnARdSTrja9Oz&#10;VDtn1a1SDumkLH36KecbX64MDUQZIFnVqJfHEt9tbnU2bXZb2p2GTLVnSySTsZWKpe8urgZRlfjq&#10;CrkSKOiiCAMcXvp6lWzIiZesYsldnEPtziT7OD6GNJyuTbj2UsI6emWxKMFy4Fdh/30Iq9Rtr5CD&#10;gdJiNOZntDNntL7++viIOdgXyWad3Fx1YZ7wOqgWKxpGhVq7+Ra9o0Nlq3qNN8XCMh+/4x3vgDwD&#10;u9D3RNI8aKay2BI8KvO98EmBaqZ8xRZoYUrKouUc66gsJ8xkgwoV3RRK708lQtMDA88/svjIdxKZ&#10;xcM/0tz4Iy2FpjkkiS09Wa17S/eWNoSFFR0LX9JdRhf2GzWvQSs4Q8dS939x4eRLpT0H3ta05dq5&#10;ul02S9iBVb5Z1hB+10RrkOwFrJtZXsejMbxX0USq8EckSjI4X1dZzbhiOBYRIunV/ClmMnGxoJb4&#10;UCTixXtYfhUcz0rL0p1qYenxRx586IEH7rjzLZ/6pV85eNU1qGsEtS1t4oJR4+TJkz/3cz/HNP+p&#10;T33qjjvuwHdQnFDVOOqbxeXnwVr5EvkkWY0E8w2/kue+8unzp6xexDdUrgUO/8pXvvL4449fe+21&#10;f/RHf/R6YWFXQlhYWISB0C3HexU8Krm1hHmVhFs8UJ6doC6eqRCuoC4gL+/iDsthoksghgjh5mXO&#10;ljqUBzSnuZvjSbNYfvHkqSeePV0cr92iHXp3160fqHwsUkgkamRdUhuaQWqcVppBGzOE+b1ZZadT&#10;8YuatmTk5prm7K564vaYud/M7y4tNC5BXiRD8UwskfJFjo8cOUKZ8TjClyBAkJfYnC5lOJPGRuUo&#10;k2skwrLw61//+n/4D/8BPPSGN7zhV3/1Vxmd+JxqvwwO+BVOtK/wNle2rldYkgtq8lV3JAjyZ6u0&#10;1uAqFRlew83KTpKM0H9efkJJApWZbX2EjAfOz/7szzIc/af/9J9YtxPPyqNkzUZvwuzwMs4DK29t&#10;LRa2RsZtAhRVmikLEEveKTz0EB8nHlF77Ijz9YeKZ05OtYen33ygeP3+WjJTrJnRQi5ZqUesNF6q&#10;S7Wp7PzTxfmjGbfemGrobGxvSjSgJkv2kppKSGsSD7RqW1VIXWLvERUJRUJWdGZqofds/9TCjNJS&#10;37ujSt4EKkOJiQPv8cp1fX+hZR27RDxGZydaYWF4gtzSrF67Nm3aumN7OypEkfD07Gx/8aWRQtlL&#10;H1xmYatLKp0ELOw616yMEniM+CwsJQjHYWE9WFjry4/tq1S2vOOTOBIoFrZWKYJeYWG9aIk8UXEv&#10;nKiaBGaUGqPFTCjn1fa/OND8D9/e+fiJtp6d2oc/4Nz9Q15jg1XxlFn7Smy+vrUEZZn5gvbXf+39&#10;8R/m+/vSDkZHJfiqvozHXdwhb3yDuf+Q0ZqZf8Ptjd1dBK36+ebVep2mrAj8K7Qh/ULwtjmXdb76&#10;5dxn/yT2/HNRwtPg+hS9rJCqlkp6N16vHzqg9XQXbr9V27E7mSYoyddEPO9BQO9bt2/JxtyvYvfN&#10;Uye1Rx8vDE+Wz5xqfeR+balAAjSVboTVEI8mGdU/+GH3F35Zu+qAynO8Mde95LOo1AbMDcgRgDkk&#10;tQHTLTiMM8jUyybgSbaVRKx0M+YeAU8rsY58qIJgXLNCJ1c54kj7ZkDvWImwm4wkZ/LzIyOeW85s&#10;TURbQ5afB7uCc/OQtiEs7DKEVY7U5x1PVeqISLasv3Si9O3vTIzOmW9974/e+a73bz+wfe/VPQcO&#10;X33gqv0HD+87eHj/wYP7DhxSOweuPrDjwK27D161Y9/+PYcOHr7u2v2Hr9q37+DBA4euPrwf9Uq2&#10;q6++mvfDhw/zDmPEkgBOVKyu/MnG57iF8TnHyJ/yOR+y7eeLQwd3HzqQLZcefe7Znu0777jrHemm&#10;Rqn2lc8xgLBULMMiFC9eBDyCH/7hH77pppuAULhdAmQhAtkHWvE0ZX/lJmBLUNeqGz/hJCs3IVmF&#10;c5WNyBs4OTb5XBhZikoQG7E47JPQga8uuRFeyQODWqUmYf6QQmMBRk3SBQSJshgLBGI5RiIawa84&#10;CbCJYyszNA0eehX4CxUNmodrh7xkn3c2Vhqyw6TOBlu/UC0tjI7nZxZAAkXHzc4gammHHbc7vJO5&#10;jUUfMTSKX2P1rlSE1Qi+IdXkj4oqhYcvVoC4o8XyjLm8Wi9FE9FIW8zIWCrTAbOoaSD3Qu5bbodL&#10;ByzseifXly82dydjhWB9/mRhQPuk6uBicYrlcnQlka++DNvlxgLHy3sEUoaNLcmrzsKS2FOxsIrl&#10;9bPRcwsxU0uS08B3TvQ5WmUf0Mtl5zOf+WyxlEMRloGIvk/j/+IXv/jOd77zvvvuY2ZhMJEl3KXU&#10;wJosLOyr8koLERVRAJmQ95bh3K1rzxzRvvhA7bmXJralBt531cIbDpvhlvA0cLsertvKVzJhzdfn&#10;JmZOVuZOJmrTWxq62tKtjfFG0svgp+q4NTNkm6Smxat4tc2/VXENcEn1BRghgfT8fLZYLra0Nre0&#10;NOFKoWrEpws4FBc85WLHQEFxQ2E6Wy67ODYyOnymj9mwc1PX7gP7mlpbiLhAfrJcKS/WZ5bIdxSw&#10;sA7rXgW5fA5uHS8fooHrFQcMdx4m+YCnZ2eNs6OIZmZ2Xldv2VygAynHD49ctFakXKpFUMUhI7BG&#10;EuFCa8SqlFpOje/+y691n5xo79mhfeIjxfe9t5RMJrg1SnVemOhSHuLldZM16p+q8lNBGRiMjOMn&#10;9Beeqy0sRHDh8uOjVRWFwiZhn63tOnNOQ9pDTCOZ4lsWEjxTKANuYOMy16/73qrwXvSVmbnqg/cW&#10;HvuOvlDEcEG9845NgVWPbVqVzZvDGRIVR8Kd7eWW1ihpjwXAnDef+E3iimx6yTNCo8P6mdO1cjU8&#10;M6v1noPKUX4ZPtdFU0clor7vYPnGm5zWFtvC3vHabkwK312fCBEiPn8ytQfhRCsZRKEe4UXEz08m&#10;dfmEP5nUZeNPxekqo6pDYvlqrVq069Pl8ixWko7u9uuuTfbsnuzVJh6aMcfjmtei2bEwwnobtKmO&#10;vJyB2O/UvimIt7Ktj84u9U9pU0Uz1LCtoW1XY/Pu1pY9iURPItadiHYnI93JWHcy3hNL9EQS3aDC&#10;CD6ODY2NHR3oeaaSyUwq0daUYVwWpCjZ5LlZcAwbO3wo30pYD1OyhPjweeAcKd7Gfk2qFHMEJzY0&#10;tRGqULEdVgOwAv6wuGydCkb/lZ8ICSqKBFAdF4ws6rmuFvYbLEXkgIu3gL6V5xAcL8oDYgQXxVPZ&#10;JNWqkJTiGxrwtRv0JF+j08iNszEDcTvcI7WKfwjckvh285WA1yBOS7glKgS+EDUueHHE+cHxeI+Q&#10;6As0z7s4kMj+ym18oF99QaafbB6mNU0SEK1+rtT/lPN0X6I/15Jz0qS2rNIc1CDsM6Ybs6mpDdcc&#10;3yirxkUzYZOILK4P6m6faw4ZmYVUS7WRmGoccDFDrDS/SAEuaCGvsFRUYHDCoA3jtfITP/ETeOdz&#10;cmAQpCxrAzqLxHX90/Ya1ADNgxzapJBUBJYX1dyESjtKu8GoSZs8v6HD8uyzT/+rX/klooHpJu99&#10;73vpFHDnNBsksaHtYUaEEAmseSL0sd5bUIZYlaLJI/9WPBNPpqL6zHTl0ce0v/i77NDZocNtY+++&#10;oXBov1GPaYu1quZlMM4bkXrIBCPOZY9Xlk5m9Nq2ps1djd2ZaINbN0rFagXRUeUL4bhkmV1zW8sr&#10;1Z9PlruEP7X4fzLNscdkkIgnQJQLM3P9Z3v7z5yj+F1berbv3Z1qbirZtVyxwCyLg8F39UJWFkBh&#10;l/UAWH91sPxP9tTm/3/5PMv76nZ9k2RMsyI1HQo6F9UrJIWqFZuePL7rc9/Z8tRgYv/e6r/4Efvt&#10;b42GI41+hytFl8eBCyppY1ezazwBlRrbzzBfpg5VVrgwK3viFNGnNJWzgAr3JNmZM9CrnTpOevsE&#10;dm1SXyqWUDkQilPyFdwU0FY2L0Qt9A5Da/C5A0c36URVtTbAX5owcp+tUnfD3O+vX/xb9jPf+QmU&#10;ruANUE4rrEXCyXQyQcP2sYkqn3KxYXFrelbIsMCAPBBr4+apS75hZXEOGFMxgzLEiA1UtmBeEUQb&#10;sIPsCGKT3AdsEpUv8dcSzsI+UVKEzJbySwtzM0z2c0u5eaBONK5v39J2zRsioa7FZ+qzDy9Whxga&#10;CWT5bmLJS76FtQ40IcBBgwBZacFKUIhG74UxfVfxDjejdSOar2m5Qj2fw0QWcWohp2LaFcMhULMe&#10;qtuhat0iiRJBg9U6w101jxtUuYh3gF0rBSE+gaqUQDqBd+L1CPphCzDfyg/5nAPYak7ZVQvyql3B&#10;ooO9DrxfVTIKK0b54BHIkCGUhuwI5PLbusdTYxbhCV7goHwxCnmZug2ypF7gOSALlcCnLVjhCLAD&#10;xAs6Fx+JoISv+CG+dieQuhXXCEHq8owA7hLCRQ1IhBarEfEa50FDqQpZiKApcpgYT6Gg+JDfykn4&#10;uWw8GoHFfAUynhocxJd6bHZmcnzGXii3hJINydSSVnq49PCRypFz7rlsOAuPhBgibXiDc+CgkGKy&#10;fF6GEQxBlh2K5WLV/krupUW938ksJdJ2kgxHip5d4cW4seA1aMMykvBn0ORoTrijfPCDHwQMUWNf&#10;+MIXHnzwQR6NgKF/2l6DGnC1NGHcSA2o7LFKB1AjKYvKAo76INy9Ssbtsn5mVLj9TW/8q7/6CzIa&#10;kIiLDsJwhE8aPkWkOWARIkOBLFTYoTkxR1wGm26SP9ZG35NIGKhVTRsb1x59qvaFb4xNjgwfaBt5&#10;782LVx+03IZY1gaNafECrjf1cDjnOPNZUuKeaHOmt6XTPS178ZKjIDU0AzBCA4iI3SVuvbZ2u/LB&#10;qSq8/5/8tcyHyGP4LpRdtkkqe4JhEv45Mz09NDCwMDeXiMa279uzedeOWGOmYEPloDkA+vJD5c/P&#10;sMv+yj6xuHxeIV4u7eX7zfr/zhf4PHTzL7EMsaXkqsQ1lWEzbCRiWmO8KVvafs/R7r97pOG5Y4nb&#10;bo994P3unW+ux9KIFiiDjY4qZSTgs1a2vdeAkQUnKWOAqhSYHf9/yFLAmasKVC2Lf0yA83PumZOl&#10;Z5+sjw97pYJqaHgFAm7VAdT1FcWwviFD1bqSuAWFK6lDnRgDQsyVe4CHcQOXGBwKsTNgjPL5Kx+Z&#10;K2lbX4oQ0/hr0OVXvYTroTCgOkq5pM1Na7lFnkdURMJUGVHMMYivjTh2xHVjxpXwdlCKjEHkdSAh&#10;xIiz3I0CbmoFIyiol3cBKzLJySDFTgBthZsMWcRjhtFBXVyYn51RueGnZoldKdUaGhp3Hezqukqf&#10;SvQ+Mt1/YkGrprWyynC7QRtxgKyv1Sgh44SKPtDMmJWmotVqwfJqWqFcX6zYMzVnplxZKJXnC6W5&#10;YnGuVJrHWKRelXnNLaO15dp4Q1ZKxbIKKndq1XJeYtWDTTwmZZPYHUkoKs6UVJf4B4tVWgzTfM7P&#10;F0k26NksHUpLOa3msIAE0Kr05yvcT2WkkDkggLZS1QGE5SFKFlMuLYSoBB4FMfUiGhCgW8G1F2/i&#10;EyKPQK4r7yvx6wUPiAYgqac4JojT36CH+FqcZiWXwL2LS/dK/wEKESxL50LjAAD/9ElEQVTPhDvn&#10;NoGnYFB8A8CseCAAZDG48wmQi/rnPGKakA4UjPXCnatVh3K0Lc0uLuJT4OSqTaFkS2NTJJo8UT15&#10;fPFY71LvgrPghj3WhRu/BOd5qogOJqfzc6WrR+1oZaq82DtfGSmFc2bUDvG97Snf32DV+mpAWLH8&#10;SDtcqf9Ai4LY+8AHPoDXCuFB3/zmN1kerHxSr0XL+N/4GgwB5DdkpV9X632VhoUx07TI4LmcY4Je&#10;D0dRV+FH9vve/y6EYOXp0GAYdqBjiekMxisZqYJp5TLq1c8XauKBbsWitdm57FPPlB59Jn1qOHt4&#10;c/72Q+VDex09o+d84jFSDdfnymGvEjbV2J2bjxamOjSoxljEbKpivYeAcOtkQQ9FohjAYHWjVuNa&#10;Rfoe8KP++N4PAo9V+djTkomkCIGDXwf6+sdHxxB/Orh//6atmzMtTSwdqzgegHDJgesnB1i+rk+7&#10;LY+6/s6KifeSdn2MJE9AYOwyovUh63LH9f+3fGDWcHAkqCbCxWo59tjpHX/55KHTc7uu21P/2Y9Y&#10;b7gj5iYQJKpbS1qkwO+bkFhd4dX2aowDa9U/ySx9AMuErVNngFHHjuLixCzlC7GD8xS0JTxhfkEb&#10;HbKff+Ys6hnnxzUIzitut1HazXWnvrRUIHhrCb1Qt4rCAE4dJqoaqodwU1YkrCWTJkKUKnHnckNQ&#10;vqb+ysFX3rhCG/kkYJBBBNMT9ZPHqoP9oCCEQHH9VgQxYWbcW7moFfMaK4f6d5nP1664yxBWyCc6&#10;HgOTjDXypzRWZhc+CSaYANDIt4JgQKtUtxws8S5iWI/Hw2jp4axi6NFsbnF0Zqx/aurk8OzpqcJY&#10;Il258aZs28HKsWjmG7b3fK6U0JvytFMtpzEyZrRae6UW04y4R+CbR+LAKJ5yuhaHItXY1+JKDMUO&#10;ew7KGjEEN9nnpRuEwsSr6KkYUaz05NNECU+rZ2q1uOuFiqEls8ErOlq1Hs8vwb/OZ+eW5setuekZ&#10;+DHFnOXVC8RZLZWrhdJSvl4pO7VKnVAdZccilE3peyhKUm5WBguZg6UGgkpbuTYQ4LISIEr0j1ez&#10;ygXlMwwPrEfNIjJ9mlPTVTIbSfIU1KrsUNtiTpV6BiTJVTg+AK/iwcnnElokiFkQrSAzAbjiUytP&#10;nBOyI4SuPO6AOAluUBAwf0pJ5CcS38O73KA89Neu/W7QlaRig/uS9LCCRKlhidwSjpmqxpNVaUj4&#10;Hq7iKoCZm4qVqgv0CjibQFg+l0cvFcWp8Ozc1LGXpF2ppBXHQTtvdRW6r41df2v7bSGtfaA6/tjS&#10;Ay86j+WjE1asZEQWK6FR3ZrVQrNueNbxX+zwJx8aVm7Vl24urfryzJyvC1cN63XPyPFn2KgkGVFN&#10;rdNp2TSUsp5ecvsX6HWJWCrsZZI1r1nXMo7dZsXDtTC0LBSCa5RUuPfqLwzQ63ihNmMykqN8azih&#10;iIFGOT7zvFfx2WhoAAZ98D3vCxvWM0eOfPXr98xms0oivOr4FkKdhIBMrJCDDgvVNbZX2ECWTbKX&#10;+z/pX/Lr71sSaSHL4OP8kpU/v4/7hN9/Gaq5EF48yg3TR0OoCcm8p9JXfd9rX3QAz8R/xcM6BlCh&#10;XNhS32v4BlXAwUA6KmI1uEd6ihwt1J3sX6JxpsCQBlsVqpfMsvIcKIJD3WqIlI8M6iktGtImesNf&#10;+IfGP/nLxcnhIx+4duCnPpzdvtNYLEVzs5aBMBYIIeLVm8NuJOzVwnpB1YrVYCS7rFjCduYJtWW+&#10;YlmmYx50KjhLOAjma8uOcxc/ZygacUsEcfiMss89Yc2DOiNyhcTMUSWLiwAZ9kYzTCiV7pWd4ujc&#10;2NGzxbHZnk3du647HN3WYYTNSrmI4xcKtBEOh6fAk9c3FjNyKjuLqihlMpcB2dcMWcdrrSdcID9u&#10;rdaIsBiJc/Fbw+gL7gu7XqJnHrS9NHP1F790w//88875gdpbbnN++f+JXXUjkB7CEGtayGzQNJU+&#10;GAZ85XYp7TngQfzGuYwjZTAUgCEs2PdtmKimcAK/BaepHWoKo6/fpJV9VaUzJcEwpgLV3mO5cvSb&#10;9+892VthPibVL4Fe+HGqRvj9r/N9C3KZBzgeXsmlYjb00nPJp09oBf5iJejQawh8wMGX6ihF0Auu&#10;aouVUhWXMlIb06zw36nH/cQlFVqckgW/UpuL4IZOMovhGevJI5H+wSjGC98HlsHKUGZuuHpLe/Gl&#10;0CMPafnaFSjnsiOBQBbBqWIZD5ItSVsUzo8JOIiwltFZWuTK9hoMXqJ/KeiWhan4G4CcsKIy/Z8c&#10;Gjw9PLxQrSXbOkOJprGB2amXxuJT9BwzFdZ4MbVj5YnWLI24gkpIr4YNxDJ52VHLS+guaWAZXtMm&#10;ktrs0yZqESXabEdJP+SWDMuJqYPBvvUoPyEMk3ZjuNFEPhavxADC9AOs/aMT4/gtnj17BplVsIiI&#10;ZIFI2IFRA6yIchafwK6JmR78J5Sn7AuyF4Ao9RbwrMFXos8QkNzsCF8r/JNUuwDEYCIO6jZYJwTz&#10;wUpyVH4egFEqn/2A4pXPhd9iP8DWAWGssPMKtCpco6BSQcDBvUj5V5ZQxqAAywpXJ8PTK6FbXvuu&#10;GsxbFF7uWrx+A3caaeHylGkMeL4KhKUlq6WOv4mDuLhbyLQUrFhkgSGUPF/hSkuM9sHDBw4eOrRz&#10;566O9s7mREtDrLE13ratcfu+xm5Spo96k2ecvpHQ0FJ4yg4vWVZFp027JdMpqcbtvxj71EtbWPWl&#10;awvreqWcQryet/IqdLswlK1NlBIlq8FMJQwzEw6nQ0YU9R2VboHwdHx0qyjyrP4q4Wa4AS9S2cfq&#10;5QPbtvzsRz74Q7feMnD27Of/6q+fPPK0smRH1HqJWDfDMh2b8HQiQa/A0LmxDXXl4lbOHEzwtE8Z&#10;cKRdfU/nOj83n8fJ3x8ob2yxN/xsJJ2xaxqRO8g81WAgYmAWK4JzaUOLl9G8/uPaZ79Q/frDQy3R&#10;kXdcX7rlWt9E/j242u/OyvYs5ttlbarzBOqaUlVrLYHkh+cdCc6zsL6Do8rLqNIYEG0JpYtwDf6v&#10;dqE81Nd/+uyZUr3avqW7Z/tW4mdVeCSCAcuDZQDcJFoneNZ+Wc+zvOtdNPl2xmBmOG89I2mO15iL&#10;hGczup1wwvWCViwS5mSF0pGk1z09ue2rj8c//1StnI786McbPvlBc8eGxeDK/CVQVTTmFVI/b9Z7&#10;GZveBS3Kdw9dBvqq0+OjDf1Ehta1N79Sv8tqb3gTXdcJlcqUZxby9sSYOzE+WyvCzUmYlnKRUPSq&#10;G62W4lPj2uBZbaSPlEo4j/nQ1n+GktLzAu5/XQV4pQf7lgJKyoRGqIuHDYGXikKjc6pvlE9RtTY5&#10;YY+N5RfmlA/Ha7yZBBozv+J0L+kcZc0kZlCBrYFf48pOpWr3PLUgs7W0UT4PGqs04gDdcjj7ok/E&#10;cDxfWMoXS1CkKTQvlar/tFUtdsQatVohP1a081prS0MoZRmlvFbwtCWztmRo+RA77qLpLVluVuel&#10;5SxH/Wl6i6azaHj5kFEIeznL5fNcWM8ZbtZzs4aejzqLYfVJKeKMR3qPlY6/lMuV45t37Y0lY4Wl&#10;XLVUKdfKglQoXqDfKXZ5wIegVXEUFlQnXwUJVwPwKh8GmFXgC8dTRQHelepSS+3zAXMcRiz8008/&#10;jeQqiRlh6QJO9IKxTOY2vgVbY13lWjfeeCOyvvhoCuTyyZhlpw52ZPgQ/CqXk7E6GFAueF4BDA1I&#10;dyGY5VHKtBo88WBIAvgC8ckOykoALQKSKr1edGFX9jeCrp577jmwKc9LWj7rLrApt8ktCwyVAC82&#10;9qWnSLORpZ1Ur+CMAOIHCx4+wVkQ8V2yf+3Ytb2jq70p3dSAFqrd2GF0bY5ubrc64lptsbw0Yk9V&#10;zGI6rjfrdtwuWnberC9qXlY//9K0rKdlXY0+MK1pc+t5za96sGUvGu6CV50t1hfrJsqSqDQXrUpu&#10;cbg3O9TrLc6m7XqiXNGzi/bsZGUK8eRFb3p2tdfMGp+vevCaHxrjw9rkOBol7Uz/C9mTL744NDHB&#10;sn/T5p6Ork5MyioY3l+eKdFcG7Pc9winXDBYvcaj6mVcbiVJKV1V3qVH805HlptaHlHVd1hZVQph&#10;OuXIsN7Xp8NVXnO1t4kci0pN0Cdz1OwHq+n/93rYJse0Z17ycgv1G7eXD+1k0ebVQiSMY8qMV08f&#10;rX/lS879j8yFtaG7b5q54/pyU7NRq/oRO8uk3HIYt6ocfLzxzCqUC5N6eb4xYmXiKVML23j1rrZJ&#10;VV+8+UyokmaiIi10vJCtKpYX5heXCksdnR3N+Aa4NgWIRqKoD1XL1ZET5/ArKlbKHZs3bd+/p6Gt&#10;BVdMJkixEzBJqiernqkK28F8lq3NZJFmjnWk07ss8su7aC+ihwWlfT7y6tLCuvyz4pgoVjtRJNBQ&#10;JDjXu3nOiW1/Q21Tx3yo4hLuZCcb7GgyPnSy7UsP7PzKM1vshuR7f1j72AfrW7sN6CK4o43YGABZ&#10;7RPbykSJpo0wKTKJBM04mATXqny/IFh0iQbA/9WpOfqpk/rR57TpGTUHrlrMZFy/8y7nmqsRole+&#10;J34PgXEP3DQ24t7WeQ4GqMUF87nn6k8+DS6A1aY8Kv+tbyVB3hbexCA/xtICSnHhN7250tnjhmD2&#10;eZpK9FY5wmLX8oPArsiGSU2bnjMef8wb7DcxHmiGijDGs1BlGAGeAzBw16i7+/bUb7s90dL8Wvs8&#10;qNQGAmHJ247KkjS1gHANWCXBLvIeNDghYgUSgZ8CeiBopgJ35CfBBC/PIa9DPbq1Us0r1/VK1csv&#10;RYu1VM7DVbgyVi5OEixge7nq3OjSUn+50G/P99YL/c5Sb32pt5bvt5f62Knn+u3ysLF4jh0ne7a6&#10;xE6fM3+6wieLvfZSb3XxbIXD8v1uttfOcvyAPXw8f/zowum+WhFTyu59qYYMNnXcanCNolSAEgnG&#10;khAcoVSpHzHrgxf5SrIYiDRSQNYC4AS8SlCXkHMC9YRzVX3RR7GCg/mKqgscDTnm1KlTpEEiiQAh&#10;LPj/8a04cki3D3YEG1GZIC1Etbgi6YuARJinOV7OKQfLGcQ/NdgEj66EsFJIeQ/YWSmkQDR5XoKM&#10;5RgB8cJGy+VoJ6A6ICwOi0BYhDxfvxAWOSduDWOo8uT244dkHSJPn00cPGQhwRbgeOkg8sR9aLXs&#10;KU69CYEtXgSiTtXY1hhDM5JwrYIeyoVTxXSX19WhdXTUYiXXHq+htjUZ0ebbjEJTbSFUmrC0QV0b&#10;Jn2VvFz/5ejDhjcEgLn45Wqj3qovb5TUARe/XG/c0CYNd8axSyhlVllgjvSXzpxYOPVs/sSL3tBZ&#10;c2yo3ttXPnW6cPJY4cSLtWOnSydOvHqvyonjhVOnalzizBljdsEoVedn5wb7B63GFBJ2KmwI6MCg&#10;4ovs+/JOq0OQl50dr8iU8H0uKi0nGGalCwezPr1SzFn+pLwMYenPw0DYXg1z5LWvcwg7Puw+fVov&#10;LNo3deX3bauHk2EX+WStpD9/3P7C12qPP5ntyYy+700Lb7yRdGFKKRRSTpnd1WtlzQJ6kMmqr4Sw&#10;sZSph/EeWP0BrIXwFXZlDFSyIIhqgSyLhXJ2AZezpc72tuamRtod4jJktJyemu0n81bvcDgShnzd&#10;undXormxaiuXLVU25dKpMCzrLp/WYnBgfLYXatOLlToQNpXaFdKRfaih60oTWP+Cg7GHtYqaaIhj&#10;DkVoFNrCjD441lmzU4cOOZ1Ni1UzXG2LKTpjaGLLl77Ufd/JbUZL6Cc/Zn7iA3ZLawiXRzqUvrxS&#10;uoA6We+fDJhECDzwwAPwMgyYDKeMpRhjVw6YK8fPtXqFgwSFqgsSg3k1RztxXHvhOX12VoJcV9mA&#10;sG++y7n2Gj8b1w8ChFVkq17IaSdOmC+8qBUrSl+XFHPKB9bv5T7VSgCGXsqXM+nouz9gdfaopHO6&#10;CvaSlG+sRoGwG6MLvv4hDwirT0ybjz5sDw6Qw5SlgUrcJ/SwMpSHUOhlbWddc3XozW+xGhvXf4VX&#10;9gsTwo/WRl57yCGYPGmpkrBUgOwF7SxoygJrZNpmE8dB4fkC3BMQePK5IDZxMCjTJmEJCDeq1Fih&#10;hmwnnK/psxWtoNVmzfKMnZ2qjg4vDZ4rj56xx0/X507Z02dqU6d41WfO1ObPOrxPHq/OnqkPvVCe&#10;PVObOV0fP16bPFmdOM4B9aEXq5P8ecyeOuHwq5GXKmMnilNnyqcGF0/3VofncC5Ib9u3H9WrGgxs&#10;VenzM9ZI5Lj4iYpFXsArqBSIJj4GKzdBsYBaIKxwt4J1AhY2AIgBOReYAqUzC0jiWugxkYw+gLB8&#10;FSBIga1sgbMB32LLRm+ICwFhSc3Fs5PAeTZ+KI9JbkHuQiLiVwqdBng0wOgAU8HikiU4CDsL6oHL&#10;UUWC4yVgn6uIiZN9wm5gYTGUE4gDCn9lLfO1+3WwMIOFBYXzfPlEPF8pRADZJcaLmlnJsAYNOwAZ&#10;4rMhT1b6kfQRGcF5lw5SrOWz84sTw1NTg9OFsXxkMbxZ27w1tKU1mzasWN4rzFYHnMpwq7HQri/G&#10;qhOeecLR+z2vH/ldz3+5aAfo/Zo75nojF7+01XCqQq4akHf44ldJG7e0UV2lXHB1O6ktObXRsdKZ&#10;08bISWt4ID45GB7pd8+eq506VT990j5z0jlxmp1VXmdW+3DVI1/2w/Kp/uLpM5W+3tKp087whJkv&#10;1cvVJVKAGMaWnp7tO3YofzhWEZBVxGwS8bDGnP/6grCyLqLBBCt/GSWk+8vgKXe0DGF99M5XQ0NG&#10;b69XqXmvdwg7Meq++JJenKoe3JI/eJOlNces+YJ+9FjpH75QP3222JqevPvWsZuur4dSiXwxbudh&#10;5pZZ2PMDhs+bAgKQPAb0fC8LexkQVmy+34Wwpg9hFwvVcrOvCxsJh5xaPTszN9w3NDs+3ZRId2/f&#10;2r1rWySd5BiUX1ltoC4JbyDjgHq+ajZUYTqMFYs1dGGBsO3pTMDC+j6S63bfDCAsHJ8PYXEwgoWd&#10;SFZKsf1XGU07tEImZTuFhmdPb/7GM+3ffHBz2x7r/R/W3v+2QlOGuDzdVvHwG8X10VCZVp566imE&#10;KR577DHgrKy+sPQGdt2AhX25sd53CBVKsuYaJ47pzzytTUzgSLB6SVMJWFjXZ2F/MCAspXfd7Lx+&#10;7Jj2zHN2Ph9SWdRUk6IF0FTx6VWBfb6rSqW9PXbXD+md3YB2mE4/7N+/TT/N3hWEsObkjPHwd+q9&#10;Zwk8p1phYlXAkh/ppRx6VcszjQP7vVveYLRsoKbUpUEAE5IfpIJzHuCJKVZs0AH5KjN0sMk8HSyk&#10;BDCx0RZlXpcDVn4e0AnyQ4HFqn3jnaojN4YTEUngWS45VsU2i15upmzYqWioua6nlmzEURptvUPT&#10;NzmVTKWcqVYyxUIC7fl6ralUTE1NuiND9sgIi9b2SGSL5raFwz2x2OZUamdD446mhp2NmR3NjXsa&#10;G/emMjsaGve0dxzyWnsKbmI8V825RueWrYlkEjs/2DDwTw0s7IHPg+BXySIbuBYIFgxC1wXmAuOo&#10;TGFhg68ERK6M8pHlQdCTZcaCv4SFRRHzlltukUwBFElqT7q6gGBZHvAhsUT3338/V7nhhhtwJABy&#10;BaBTlhNsXJQyC3iV/LdsQDT2RepLNJ4kekk+EW9gNj4PeGXBrJIcVWRoBcfLeXinqHwFkQwKlASz&#10;cguvo40qFQjL7dBQJamp8K8rH6XAU2nkHEaXYVDGfCEuB9yv1HwAYdkR+4O4JfAr8VQZHOkbHRob&#10;7iO+cbY8V07XkrtC27aEN8cX0rEwil31xepYQRuMuQvNoULKoLX2ufo0Jh3TmzY0teMpF4Jpw8Pn&#10;debil6bNrvHiVzMXv2x8dEwU4Zd0D0f0LTGnI1bWorlSPDeaLBUzpWwil48uFaJLudhiLrFUiOVy&#10;r+rLzJWM3EI8txiayyaW8nFSLcQi5UrxhZlZHsn+A/tb2ttU2kYMbX62y/81IKzAU8GvMj6IuUYG&#10;AUG3tB/GT6UVpGCOgrAYnoGw/X0a6Zeuucp9fTsSTBjnnterM/buq6r7bgvpxQXngee8v//azNmX&#10;snu7Zu+6OXvggOfGo7mqXi+orIroxouM5nITWF7KwCa6IUBPsZKfNCrzTVErg0qUQSTVmo4Eq0qx&#10;+udWFKyCUSZSTlapWGEsrNRrZN3u7upk7hjqHzhz4nRuIdfS2Lx9z67mrrZQIlau47GJN6+BkCbH&#10;+KmW1ANTdoPlODdY2Fq2PrNYrRvxjlRasbA6LCxSOuvXAfWBPAs5G90mIGyYMCffkeDkYCJfT2+/&#10;M9Jx0LBqtciTRzu+8OTeR3q7t+4If/iD2vvf6ZIbXE00HqGmROPg4bhRGwMjk8jzzz+P4CBS2Si3&#10;ID7IBMRMIeqEMpDKmLn2UlNZ04nZV1Flpn6K1AbP6ohEE5226gaEffNd7rVX+9Stb6cABV5ZRwJE&#10;RZcWzVOntGdfcPN55Tng+4gAYIGwKqpPxUWhpWXUGhqjB/drnZs17HMqmE8dIhCWYzZqcbHOx6tc&#10;GcyFRf3Jx63+XhZdoiyHnrhyhvU9vFX5w5Zx8KDzhltJlbXO87/iw01E+AFYOBIAnphixUIqBJKs&#10;GmUwXQlbZV+QqxQgGGTlz5UQVn4rBwQnUYawkJbUw6lwHA1oLRkJRUMxnlTFqZfrViyVaG4Pt3d5&#10;7T2hTbujm/bF2ncaKP83dGiNnXaq1cu0Rzu3sT9rW72zxTnH6Dp4/bZr39i4fX/b3qu7D17ffejG&#10;5j0H23Zfxat9zzVte65q2XO469C1W66/efM1N5es5OnRqdG5haaOToy55VKxVq8ywARsHDuijSXC&#10;WEI9BpSkgF3xLhW8IsSqOAmI40EAf4NfibxoAECl3waMLPtAWFhY/DpgVcF/AliFug4KJr+S+gTC&#10;IpbJaa+55hqcQPhEHDTlihSSYoM7JcejuG+KC4QwxxKgJvvylWBZAaYrIawY0APsLnguYJqFe6Y2&#10;wLuiigqvjy/s6yU7lz9ALI+kyAsw4HLvfEj7l4WHEOqBW8VKHxsGYslPxrvk8hCGVUZkae0CYaW/&#10;8C5+sUpQdnZucX4xv1R0ay5qRZ1a6574ri6tw6gnY0Y4jlaJW5h3JvPeZETPJ0N2zMzDy5tePeTV&#10;Ta1ukN9YI7s2O5VVX+Yan695vI5yPX7lTPAdln51JLQvqjfEcMry5lADiWiVqFaJEXqg6YgVIP+B&#10;niGGrotfhNpuyCuJRLnuEK0ZcbQGzaFy7Xg4Wy68WKtPDI00NDXt3r8vmlCzoFpKqEBuqewLt1c8&#10;Qr5GJwi4ADU2+lrLXJjORbuir4nzAI0n+JYBiFlOkTTM0447PGwMDiDVo1116PUNYYcntBPHtKW8&#10;tm9v4XDDRP3hp7Lffrww+NLcVTtm33Td5NV7q6FIulBOuBWidrO6mdaBlWqTd5CieldCmrCwdKJi&#10;uTBhVBYao1ZD3IewRCX6xtsLXmutgZYjb3ytANgXQ/dZ2OxiqVbtaG+Lx6KI6g309VUKpbbm1t07&#10;dyc3tXohq0aYoUPKdHQITLQAXDhO5YSgMKwvcbCMYYnnXbJnlxDWiC/7whIaw/OHhRXd2PVslDCk&#10;m74vLDr6KvJdZecaGd5WTrRvu7PenjnX/tCLnf/4aEtvtmXz1si//BXtzlsqmWQIZ9FiPY9kJObt&#10;EiHGy8LwMuhd9kajpSSMdSI7yPwCESvi2TAFwvVwgITAytpsjQ1ErhhLvi1VtWePeM8+jUO+0oJd&#10;C8IKCyuw9YpDWI8hGmexvHnypPbs826ugBQxnRYkiIQCVKwvtYwDRwjHaHp9KJOobdtJpjFM84xq&#10;SDH4IhjqsCsEYQku043hUe3hB/GFRWuGB+F73yuNfYEjikgOWfpVV9lvfqvV2PAaDZjBZUxmX+AO&#10;aQBhYRkohYVlR8TbpbOJA0CAugIIK98KoSjTs0A0mcUFywbwV3pjAHDRIolroSgprpGOTccyDYkk&#10;Ev8Li3alWAXaRUP1dLKYzhTTTblQfNGzclFtwXPzISsXsooYb9paq4n4WKl4bHR83nU3HTqwidV5&#10;Q4PW1Kg3N+lNjYWoVYsnqrFEPZGoJhKVZNRtSoc6WvRY47nRiaeOvjg2M7Nl246mlhZyFpBaIJDo&#10;o+RUiMgLSCBX4JMqNy6+ASsd1KQe5MZlmpE+KRUiN86O1KcgVzHiKzep87ozrFCBsMLCihVeak+E&#10;meQwOY9UKXHxQFhGCjLWEorHOUGZEjcmG1+BUCW5VMAZCy4X3ClmcVHvF1Qqdy2OBOLxKZ6dlFNg&#10;vfh0yiaPnvLwLeXht9wCoxW+nvjCvo4gbNAZGFuBsFSaNGCpFnn6snKgI8iOUKrQDNwmdgzyronj&#10;AUdK5Qftn5PL5+IWIs+dDR99SY8VtaJJI94T7twf39tldjpkGXT1OINcojJhjU1UB+hXDZbTgcAy&#10;fkfwKy5zIJ1RJWRnBzu6P6hc+Fptml6OLV01PsRUNnkIZsv0tmnG9bqxV1Oeea4Vgc1FtIZQU3Su&#10;GFUJNFCDFrXgwRJc9OLzDXkpCxV4HTlSpQeq4QpTSETqmfhUpGl0EYee+Zauzp5t25irl9Ofr995&#10;8LUea1/2ejJKyLgh+3TSJ5544r//9//+p3/6p/RNklEr/6ty+X/8j//xSbaf/iQ1ozzkfEeCkRFj&#10;YEBDrfHQgdc3hO0f146c0iZy9QNN49dOHTW+8p2lidHK/sj8u+8qbt+2FE9W7VIEqS1UqRDJCLfG&#10;Feb7HrTn8510LwuWJPCFbYqEGgjnwpGAgCoJ3r/gtQZaXPYj8I+2TLw4LN+RYAk9mmQins8t9p45&#10;w0p3945du7bvam5sriR9/IpRUZVBc3ESIMEolsbzEXXqEfvaAezUa0DYuUXkGgnnysDCEs5VU6vg&#10;ZVJoHQjWJ3lDhNqo86Mz6suaZefMwdPbK/Hm9qtGm8fv2/K3j+19eqRt/+HQL3584eo3hFPRsIen&#10;Q/740Oi9jx958Zmnx8+8eOzMOYxpr3xjLsCpjJyFhClDwaoRz9+YWZQe0cmTeJ0x3jIqSi5PMWFd&#10;vKnUCmxK4l2bni0+9ODcU4+52ZySiV31+HRSf/PbfBb2BwXC4tWqLWWtF57Xnni6UCqo1GEwBZDe&#10;PgsrEhQswy1WorWqFbdmDl2X2rxVU9JyDLwYmIHvKsPzFYKwnl4oVY8dr33jnvnhYSgLP++96HxA&#10;JKNMpxKWUzb70KHKm98ayWygsv+lDdAKwoLSwK+AJ3EkEEgqg6lMyQHzxydi5GILVk5iURW8JQhP&#10;7N3yQ4Ffwl0JRyUoOaLFlPUibqIBGTeMpki6WDOPTi8ulMmBtdQSseKZVLmtYziTHs3ER8J2ORYt&#10;pdK5RKoQT5fTDW5razEZGyrlTizMzxjertve2HXtVaV0ot7cUEjGcvHogmXNWcZSPJKNhZbi4cVI&#10;KB+Nek0txWjkxaHBIyeOZwv5PXt3d3a0wYbjzcC9yyZ3IQXmTxEEFWVQ2YdsY6PXAS7lGD4Ur0cB&#10;NxIGJKBWMKjcuxAtVIv4nvKtrEHl876+PsLheQoSzhU4dQTgVTBxwPMBYb/zne8AN/fu3StWe4kh&#10;E/9XoU4FvDJMiEFcOEWJxBLaWAKzhGLkAEGu/Io/KZjQilK8AIEJppdS8Tk/lx0uR/wpsVDd3d13&#10;3XXX6wXCLseqknrI08YGR194/sTE1GIZhGlj01NxWI7NUhi/JFlAqGcK1mMyi4SjiXgynSLrXioW&#10;jfHsIcP8yQvhEdUFIGyiERKWqDGIfaYYu0ZuTnQp+Txqm43xRCyiBOGsRqd1i7t/l3lNu7atZTEV&#10;NZQ0JoHBibpXqBXOabPP4mdgpzKe2eBgdLRJ1g53oqSNSeiyQXJSkD6ct+61evoOy9imaW2a2+jq&#10;7ZpOliYgONJdU7gZKMsX6FLDSKsGMAgj9VJhv+dfQHz58JW9fKsrhgh/9HaMOukLTaMtEo3QyO3a&#10;c9PTpB6hs3Tv6EEjSLFvF413MvJc2jB45Y+Sta4MuTLe0hlBAIAJkpPRVX/8x39cXAj+7M/+7JFH&#10;HnFqxbe+5c3QWDwMPWQMD2lDOBJU3Wv2a91bqLM80YMkCGYBpbgSb9ZgQfKDtNVYEaGwjd+1n0ZJ&#10;x53e0Uq4Y886QyeNcF9tb+9fH575vK5PDV9/7fDHPprobomEDDLDZrCQWCGdtDkxM0UGWbSEI0Yo&#10;Qoc0w/6LvOa8wlYiHE8z/lZLs25pPB22m1MtiVg7uBIT48Uvxnt/oFZ5v89/6+/xha8wrsfCIRKD&#10;haPYCYtL+dLMQnkpV6+UkonYtp3b8R9ItjR5MUTKyahgQMv4J2NeCVvRsB62UNBlRmHUUCOnaZK7&#10;Ukb+hcrYUqUWSm3q7Lq2IdmOSD9ys+EoqTxROWCguPAVii7fptxs8LLC6UwknlbSzTUjGo41mBEr&#10;XF2IPLF0aHF+6f0TD37o3m+2DFZC73iz8ckfd665NhG1sF8wSn3n4cf/4jN//tB933zyiceffek4&#10;c9CGbNAxbOBU8CtTgyzppXkz3cCbIGEprgXHjh2DoEVgR1I8BtBCfqJWypCQuleoY8sOf/kfUmfO&#10;Rs8nZVmlQafDxZtvj23br5kRNAddbhK+iIXHlRoJdMJ8dGuuUD1+XHvpyTjUs6sVXDPhs4OKiWC9&#10;4fOaPsdvaK3NsdtvMw7sragkDuj3IuNrFH1+7cr4wsK6Dg1b93wx9PD9qZJSxldqzUxnlE5FUKrp&#10;M2J41aheverq9K13axklaMGDw6zte0FwgHI0ADRunIfK9z52JarF+EgsF/Zf2pCM+wJZBLUInhNg&#10;x29FY0i2AJhK0ww2OVJQTnC8f7vLm09TqlZF8GY4wuADFxUCOk1MTo6fORWuVdsiYUCDm0jVk2kv&#10;noSoxg6DwGw4ErXCagBKphI8cHKAjoxP0CUwvu/Zs0eKJyUXGB1cna9AmUQacbPMCpBtAL6rr75a&#10;AqHYxDtHQCrvkkcUdg03R9kJNvlW8ujKJr+SbGTcmEBYcfkVWdzAt1gqSjwEBL/yrdQtEJZSCQuL&#10;OwEHBI4HshKQH0rH5ieQhQ899BAIdf/+/eIEAvoUnCqqCGLr53hxihCDeFAzQqDKSkM2YQfF4YFr&#10;+RLAy86dcl0pgPCy8hPBsvKsuTSjEqUCwuJIgIPKD9KMuWZZlCsPbV551jujI/1HXnh8Ynqw6iLA&#10;hl55xXErLknclFY/XCwJLmtomMMIkHAvGgvFk+EIgbYRPJkYgZRVSJEFZFdzVUw/sbSOv2M7lbpd&#10;Zl9k/NWLTN9RKwan6pGNw0y66U16197Yzp5oq5WPIMJj6FXNKlSMuYXa6II3UXaqyarTaBkZi8HY&#10;BrbiC6mCQuHg1giwXm/lQ+HA/XhaStd7TH23pm/WtCS3hHSKTjw46rPuErFtKjpbZwzzNZuWt1dH&#10;r0nZQ9U1fPJBh5sqY58NmW5XT6W15bmZ2bG5+XgyRuh3S0u7RMzJ2ljGGRmgZMm33qq4IscHaDsY&#10;XRlV8HEny+7v/M7v0Kd+9Ed/VEyurA9BALfd/oZdu7exTDBCBO7ow0Ne7zkC3txrD4a6NrNsYkyh&#10;cSw/I9REfKePH6DNYV1kWjWTVEXQVFgW8K5T5Z2pukeOzM0//UT70NeaolOTu3aP7j1UzoSW5oq5&#10;xUpuqZJfqhRy1UK+VszXi3kkGFd/4bGaL5VzxcVyftyqz2bC5I1J1CtmLo8Jm0HyopcaOVX4VeX8&#10;VyV/p0pmcYxyvqCeTRoEzyzmyjOTs729Q45XT2VSjS3NmaZGMxTOkwcnV8Bde9XzV2s2Z8bg50fX&#10;Mg4roqFULC3V5wuOXtWbavXW0pJXyufIYZ4vVou5Wj6/2otF7aq3XMnNFauzhVylROqScKVUmanU&#10;+gvR/rPFyBNn3zD5xPamovP2txk//A7zwDU2qN+f6Bmuv/a1r7FGYk4EREKLQJFuyCbi2TAazEQB&#10;BSYzctAKmaFAscePH4eUZSphdt60aRPzqRwgUESmF0bVQtk+dcJ74jF7dNy3P60R7taUcfYdDqXS&#10;LiuNVDzGNKzOcQUHASYOzSjb1plTxnNHtFyx7lkVjVxLvv/2d7lkXySQz3bs0G99k75zJ9qr9GIL&#10;YkCFrWLLV8vRK7BVKvbIaO3pxw1EwZj//FwMfkmUa7JSg/FvgYnM2rLVOnC11tEMOOETGYotHNMA&#10;DsgevooQFnwG6AEDweQBpwLqQoAgfwY4VYAsm8wTglCliQUYK8CpwYgsFN1KOnYZEEOlKxMhVaKe&#10;DxRLdmlxcHxsbmS0NZHc2thoIV/MyjjdaCZTuIrYIdKt4DIbZbAAxKYTSR/CLgyNjtETYC5Bcsxh&#10;EjEjHUAIUYFibPQNbL58TnfFKQegdv311+NBIegTyAVI5RjBpgEqFdpV4Km8y47Qq7LJ+eW+AqaW&#10;kgh9KxBWSiUktFjh5YcB7wuFSSyRsLAsJzhVAGFXLg+EBefnjDiwsCxwDxw4IKF4QXiZgFcBmvxW&#10;3AP4RMjXYI4XPCpAdiXuD+CpuDqI/8BKOMsB/FbOL89XGcXqddxzcaVlGCKc6/UCYf3wYNqwgrCD&#10;Q71Hnn96cm6C5DnwPHCNarnP1yy3/MTVKqxDiYupZ+kTNmSk88EvnVXBC/JyqPBS/mTMpWqpOFYN&#10;vJgH+VNl9QHA8hOFiG2WqPyPjBuJekO727krsqXTag6XUa8EpJZNvaCZ2bI2na9PVZylRc+F6SXO&#10;MWZ4ZFdE3F+Nf6r3bMy4pmvcL/eCd+nmZQjrZbgtQ4tjWTFgybyqyjirch5iqPF9zFba8jae7vQh&#10;rE+v8gyQGiqbRsXSOm96Y+dNN55Zyp0aGWaubW5v3bv/QDxM3j6ZqtQmC282mTs3poJe/bNIT5QO&#10;Rc+SEYZP6M7f+MY3fuVXfoWvxK/98ccf/xf//BdZ/6swEM2uONWxkXDfWZMMG4f2a5u2qplFsVdK&#10;kFxJjPohI342yx+YjRIBXXnEJJ7BvFRXpL0F0l4aGHj23qMjzz1aKD86mso9k+k8UddOnXnm9Isj&#10;Z84Mnjs72HdmqPfccH/vSN+5YV69Z4f5c5XX2TMnz547N3h2frrPUe6wxcJ8aXRodjGH3/+qr8UV&#10;ny/Mc8y8ei1ml4gOUMGs2aWlbH5pPjczOTc1MTO3WABURBIxcljBDZA0fXxyek4FwapjL34RRjs7&#10;M8d5OacKqZ1dmJ9bmJ2dnyvNTOfKAxOVk6cWz5zArRbze9/p0wO9fePneocvfvWtcb9n+14cPDvV&#10;d4oqmjrdP/XS8Olj/X3HTs/NHj/bOVR5e3d9190HvQ9/pLznKs9QUS5YCXmHd4BzhSuF8l85pwfr&#10;qMvekVlGwEMASQOoIJ9I32TmgkcjoBxzIspITJfyrVx6WXsDt9qKc+pk/cnHatMzgCdW1qs35UzG&#10;6d5MU6+WC6VmfEdwzVDTk2ICr1DbrzBBLObNl17AkVfDKI+Bj3yi/qi2YtBcrmht9179DbdqO7ZL&#10;SqyI34n9AfiKjWPG1JTz/DP6sZdIgqYYFBVHisUE6Kb0bX1PXTW+GMRwtHS6O7fZgCPGMHHnUQO4&#10;MkC+mhAWzCQsLDCI1iOWaGnNQvgJ0hI+VZhFMZfLbCEoVjjF4BP5UDaODNorP5fAbQ6OYRMkZzX5&#10;dXAbwkSTSOTLJSalmZHJjqbGvZu6TFbAxWIskUy3YD+MV8Me9h+D/Hg+t5lOIRboLczO948MC4Sl&#10;9QPUuKKAPGCogEhuKnADAFfxLcs++E4gFxBW+oygWCmb9Dq55aAjBbNjAFWDg4MakB8KaJbqEoAb&#10;1EAA96Vvy1dyHo4HwgKseQowygJhBelKMQIELPMcnzB/o7rH0HPo0CF8YTmPCAsEfgJyOUHMssmD&#10;CNYhMtPL82VHnk7wuPkkALsy0MgJZRiSE0pJpJGwLxAWCvltb3vb68WRYBmG+Wv9gYHxF148l10i&#10;GqIjk9gcibbHYl3xeHci3h2PQw90xmId0ViXbjTh+RIOt4WsVk1v0HS0IZvCkXbLbDHNFt1o1LUm&#10;02oxzGbTaHa9jMmO2WyFWsPh9lCozbJa/W9T8XB7zOxIWZsbtK2d+rZd0V1dkfZIJQk1a5Jf017U&#10;tHlHn7G1WcNZGoMU1vAg0FKWlfH0KGYGX7ByowZmXYv5EDah62i67Na0LZqCsCHDhTCwNRPDEMGI&#10;jKokGCug3awr/ydVad+dGDYaxXI+fxxUWLmOHqeplzG03XTrnrvvtnp6ekfGzvX1QVdt3bJ9946d&#10;Pt5dLkEAXs/Pgldo8lrPZYPVoHR5GTQYmXl/+OGHESf6+Z//eXoZw9rv/d7vkc3kqkOHfUOkWlY5&#10;ujkzaZ4+QfSMdvMttc4e+EyGDh+7+g1bUedqDfYDtGE9YHkUBrHbWCVoVSTTyBpnzg3/5Teeu2/w&#10;RHZ6aMf07HZ3rmQtTuXHJs8Ulsgyv5RbJPl3TrnqLyqH/qVFwkxFrPnCLbe0OLOwmCtmDW8pEy6n&#10;cTWseIvzrCVLZXypLn4pJyvlZ1UqlotqR704rJBXsQG4ALEqXZxbHBsenxqfyS0Vo5lYIp0gGrhS&#10;r/qSihSrWLedMhEFq57f51wVIVCtcYCifGFjoc2jTsHRprLa+ISXnUU0DnHGbHapuAhdrO7vwpcS&#10;LV9tKy1MuHPa0mR+slieMMoL1ZHaQJ/31OTi8ELX7hvv+Jmbuz5wi9Wz39GNKFYlA2Jv2b4qczTM&#10;C5Mj7AMbc9Ar3wgQB5XCi9GwqUChOWSmkOmMuQbUQUt+97vf/f73v//2229nIhOOSTXZ8041voqD&#10;ask1x+g7pz/7tDc1jXnBt1CvtjU1hzo6tFTKSqfsrk2RhgwQSsbIjR6eLrUz4fcaPn1ae/DbSMNq&#10;ZZWClf7IKkKcowMTlj/S6dqmntoNN5h7diqJX0d1DeUJq5zer1DxufbcvPniCyZyZjb+dBCYirzw&#10;WUJfSwH4SguCsdHqViJTuOVG0k+G/LHHFy7wNwIFX73xR9+3bx8rRzJC0ZhgZEGBNDUGSlEhZocP&#10;sZsL+8gWYNAA4QnooaDCzMkmkYwr6bqVBIMarxVZ5cIWMhYB4VKJxGD/wGOPPNL/8JNv3L71R2+4&#10;zhzsmzx7JtG9uf3mN2rdm09FMMTCBRm4KZJJvTGdqeVzx54/+o3v3E8IOeM7sAksS7EpiQBEdigt&#10;m3Cr4kjAGPVXf/VXBEkw7Pz0T/80eFEmD96lawl9yyfcDlMIo6WgxgCuSR+TnwSm+YC9FngnrDPn&#10;CbqiIF1+KMCRmmTUEF9bapjSEpv12c9+Ft+GT33qU0RoUWYJ9qJuBS8KNyNIlOMB4v/n//l/Yq/5&#10;6Ec/CoLn7kCQom8VjAJSDPmhUKrB+kR2BEML7pc/5T3YBLKvXJPIgw7YXDmS0tJyIIdwbLr22mt/&#10;93d/Fw+NS+3jV/Q4apTH7kuwWN956Oif/fk9p8+R9SqViBDOSFpIAkj9VOgqVIYaw5cVn+MSPhRq&#10;JRUK01d9bxCktVJB2Li4ZPhOHRXELNR0oTblAu/HGavqdIxazIiYVSNWjzcU4nurHW9NHbw2vqVx&#10;1sLxO2IvIOxatk5Nh44O60cn7cF7PbR36l2GdmsqdqMZbi6WjarCNxvFrelag01AgdZs6DeFjHdp&#10;+m2a1+0QTOA5hjmjhfo174xdP267xzTtpGHOhhwhV2Qm4T3Y2ZjHqZKGqlHdHydJicQlw8Z8SG/4&#10;yI/t+OVPFdLp3/3zz/yX3//dpXL+J3/yp/6ff///tncvZwORTkd1B0vHjSnQq3wWGoyIwMg4I6Or&#10;bL/2a7+GLwG4BTPRl770JaT3fvu3f1v5IzvVkBVRaX9148iTxhc+b5cq1k9/cub6m/EXpaliKUKz&#10;gqlEDH+v8g2s9/QOYzkMLH50mpdkJsxrTz+hfeneh78x89nR/d9qTiVuPXnr3pm2mZBWSRWiOQCo&#10;uglZ0Cy3OD8UZo0kAGEzWmYotspxa7w9PNETc9NGQ70UD8XWwD7LijQydi5Df8UhwbV6TsgkCxg5&#10;6abRcfFV9axIY6K9vaWtvZnQBqAu0u6+OCa+l6uHyuMWiM1LjZVQgmrMIThMicXOeWMsUifKLcXy&#10;rpDTYnllT01xsRoZpFfbCAJadYs5ZVdrzzNMpfFQshOTLySf7zNORZ+MvCX9/k998jcOvnV3WKsn&#10;lR4Dq4coC1HldSob7AliMrAPwYS13od58fHUEe2ZgC2UH8luQOsNjsE3D5qDCQLIcdNNN2E+BekK&#10;6SPtP2BtVC9Wz5v0VNpiSfvG17z/+nv1Z54D0a3JwrZ36Du2azfdrL35bc5NN3nNjfiJgQKxfb3y&#10;e7qsM7haqaZ9/u9qf/yH9ulTcVK0qsgK5Rzqj3DCEy2jdqW7sHNP9pd/sfETH9PiiQru7BiilZnv&#10;VSQxv89N1eresRP2Zz4d+qvP1ov4wpKay8XJTtlPfNsOa4k6xCL+iE2x0G3vKP/mr3MLsVCE51hh&#10;btRVug2OJi/5Rs1UFxZYx4UUhxga03XXXUfbYt6lWoFWwskBsMS8HpCs/ClYVuCOtFQ2wW2BY6UA&#10;WcFJ4jQpQ3MAc5VFEh8R33GTU3FFPClxAH/m3ntvv/qan3vXu5IjQ4MPPUBuvk1XX9u8/+C5lqaS&#10;py16WpHBQrGw6Uou/9Jzzz74+KOgzA9/+MNvetObuBZQlavICflTeFAJGKdjABbpqGQE+MxnPoOY&#10;1L/4F/8C8CcOozI+BtCTg9lnXgHfCwoM4KD8KRCW+wrM/QFalYPlhFLfMi7KnBpAWOF9qUmANTt4&#10;BXzuc58DvP7cz/0cQFaybclTkIrlXapROG+BsMDWj3zkIwwEHI/vEXcn4FKuKNcSAMrn4hUgD0Wg&#10;qs9oKwgrd8eOcMMBFRSQygKdA34ooHWlKjgJSwJ8cyGSaUh/8Ad/gBvfZfX41/pHvikEo7xyDXjg&#10;/v4//uMHX3gBjqTJjMQ1QppdkqkgPKnWmsijwEcS7ihPnMW9iuF3VGVKDQjWV53bH5YUanWYrXwd&#10;WX6v/lLR0PyQyI66WQsDjstawo00Vcz9bvKuxu3Xpxs7JvCOrcT1rKYN2e6LS+bzi6ETS97ot4z8&#10;8WIZ0HpzNPqmWHyrU0tUq9G6Sy7YDakyXcvY9E6t0TCAsO/WtDdp7maSBgDcTSOvh2Y0fdR1zjj2&#10;c673jKb1KbTlN+1XDcWeZyh8GcKyac2EjTnTtX74Y1f9H/9K27/vocee/N3f+f++ee+93d2dv/5r&#10;v/6hH/1n9G5p/IHtkqYe7G9ILb0GJ6H8QRcWUPvlL3/5p37qpwAZDHT/7t/9u7//+79nuRhLKE8S&#10;103XWWeEjCNPa/d8uVqx9U98xLn6xhgPkvkF9ytcCQylfvaDB2HdXN2I1NGjYRmWr3tP3u9886vW&#10;Cy/cb971l/W3HWloe8N1Rz9285jletl6pqbbdEJ1E2reV+Op0EDqvzUgrOUlSGtWdheL2ZfMxRe7&#10;InZ3w+ZYqKNc+y6W+p6nqWijZRc0daHzhsR0itw3JXSwx4eH5+YWVNRGOF6tO9lqbvdu3NC2EEcO&#10;usXFjZGEwUDFba62OQh88aREj5JBRCXnUjNI/9KJGdurxvc0Nt2ZDHV79bxHoFso7mrFVc+zFhJz&#10;67Vipque1NsqhbajZ+JHHrIGsrXJnZ9r++jiG9/zsV9rvmNzWbdjuOLElGw+6+qUOKvIrMRELIEN&#10;wZz1yps6cy7g9Y//+I/vueceWiwXggtjXoDjAG8cPnwYmhYXAimA1L2q+fN6nTIHsX7A07LmOYtF&#10;996v6//tD91nnlOipIpSWG2zoiSSKN12q/nJfxF9y11uMlZ0akibJZTF4opsjpYvab//h+X//Fuw&#10;+4oTptOiHEGMsLhKqPv2/6lbN/RYYuHHP970qZ/T9uxXSaI5SPmROjaOa1ek+JWqc+Kk+xd/Gvrc&#10;X9gFxZkQhB9R2saK1FHZZrEVIWOj21ZLg37HO7Xf+DVtzz4Ve+ZDWAuJYl/y8FV05NCRFCUeEMs1&#10;CyNBotKeBCcJ7SrTcwB0xNzMAQJ6AlizzDWdB3yBoVmIyQAILlOJId9Nue7atTrdmkuxUBsdG8/N&#10;Tb3hxht+4aMf30qerCcezveeDaeS3QcPzR24vmJZS6HQkmXWQqFkKl0tlo4fPXrPt74OjMMfgP5A&#10;YQRYB52BcgaInA/pQphIuBC2OYD7P//n//zWW28FQwe8qaBSua8AkQskDf5ceZvyQwGs0v0CtjVA&#10;vfKVWlCer0MOk2UA8yvLAyw4AmGhhwXCIvVK/+fkfC5YPCiAnI1TARaZz8D9wHcgLPM3vvPgyGCR&#10;IONRQJfKSeQGeQ/WHgFglQckNLYcLK66gnEpraBnWb0Ez5SDZQHNkuDee+/Fs4oR6nUEYf2hg8dH&#10;74w++ODwH/zeE08+Zi8WWqxwl1I+9eI63npqKQko8OO6vLBK3Sg8Dd0YAQJ/AFqWqvb1CtTA5J/X&#10;p1wVflVcmL/Jh9RYxbDx1TeqHo7erZ6zX9Pvamy7Lm3tnkC2qhi3FvFrsOtHyt6RevhUTZ94OlS7&#10;v1jqd7QdRuTWUPhA2OvynEzFsWw1rrzyTddSPp/XoCCs/m5Nv1NztigWVj3gqmai8kgOhUHPedZ1&#10;H3e8kyGVWGFVCnaDnHOXGbdlJW1m9emwMYtg14c/cQ0D/IEDs7nCvd/82n/+3f/v5Mmzd950+6/+&#10;3/8eW2QQkCoV8vqCsLJkvQBDSHdmEf4bv/EbvH/gAx8QL6NCbToebl6cs6C3oinlZvfk4zBVxU+8&#10;P7Fzv0bi1XRSa8DPxaxoDhqhNvGwr7yRbOQZiJRkFMHjK5fT7nt8/gv/uFAcSl/V8fXML9xz6uDI&#10;rPuea5/76N0z2COytZRWqywb/YQilXcZV9fAdIYTdsKhYn1hfvKIM/tsd8zd2rI9Gd1UrLA4XG0T&#10;Zul811bDuD+Um1Z0YWZ6bGBgfno6GU91dW/1zPDY5MzI7MiBA/v27tmB/ggOAVEFYXUXnmGt3ACI&#10;0al89/5A4CozOicnwOv03DNjRHo3XbV5y3tS4Z56Oet6Fd2KWb714eJtraQHeUaUVGe0Xmg/dqrl&#10;wRcysyNux+7J+J2fXnp7Nr79X/6idvXBYkFPADrSDOP4MvqsmDAXr4a9gtMCi0nNxVxAtBaNFsyK&#10;yRfnPVgzJmvxNKN5y2widypPWSa75cWnq3JBQf1lC+4379H++Pft514IwWArt/xVt1AdvewDu62f&#10;/Fn9wx/Vujq4WeEwrxAN63iFiv47v+P81n/CihYhiBG0B3XJMkIg7PlWF5D/+m035X7x55PveLeB&#10;ooaCfkrCsKShQXolNgwGx0+6//PTxl/+hZvHEqKwt8IDKoEY7Iny6KipzMR2rK1Fe9v7tH/9M9qB&#10;w37jIn4BspmAJvV8YWrPkx4bfRcmqyICg2htmKTZoPHAdoBC+ROERKQ8HuZIY8gO8u+ywwYxgOwL&#10;DRTtN9knSyo78i2HsXE8v+UdmwJYWaQ04AuHJ0aHBofGRkancYOfmJqenCZrX7VcSWfMTTt2XXP9&#10;jd0NjS2uXZ+dWJyZQlE6vHUfNm8jFoNoBU8hCoBKCZJRcwtz+M9LUYMLcS325YpSTkK4KCT73Cx9&#10;QwRfcb4BuEtGWeFTJfJJdKaUr1JF6TyLXwQfcqRkoJVNshhcIP4sGFqolICKli4qk5MsEgJfW9Hq&#10;4leUlpoUX1ichGQyk9Ax8c0Vhw35k67OLWOjAY4jGMnxnAE6mZPzqyDQiiMFtgpxKAhb0CdlCDxA&#10;+FwcBtgRhwpZlgiHzT7HU5JgYRMsafhKQtYA4lyCOufJMlq9jkS1GEHw4/F0NM6MkdH8s8/OjI/G&#10;qpUWR9vqoirl4Myadry44yUdF+XihOM2qlnAYyJIwWTgCKvrDfi/GkaD52U0LYN3rKdnPDfleWl2&#10;1M+dFC91vJuBNnNc0jwmNIN9PkkjBhnRwinN7dCMtB7awdim4szx55m360OeNxw2pqPGUj1sjJnu&#10;OKYm20g5doPpNZgGHrGsczdkTPAVCagHPJ47TQMnkK2a1shSjqHKF9ViAGLRyQRaMLw55Q6rUnwF&#10;s8LK6WEtQ+36iukz38FPDNe0ipZRYtV84Oqum24osxhtTHdv2jQ41H/65KmJ4fFkY2bXrl2QOtLX&#10;ZLklM+LrZQvAxAV+sYwz//k//2dGsF/6pV/C6iojiWEkUYYY7cf8PnvuTOnES9rkRHhuPh9z47Nz&#10;ud6z47gyNzbpkShkBISfMnn9YNUDQbzQkNmJ8rfvNT//lfrxEzM3dI596i1nuj44cixePTPd0TXS&#10;tDufK5TsRVevFgtVp1rBOQfGU73wKCW6H5MSzq0SMXnBC/e7qmMXq0v5pSGtMp4Je4lQvEYsODIj&#10;ft6Bi1+2EsPDsYjAa6IxVUwm63jmKkKsxkeGyC2xA//O7duh/yZnpnIoPyID25TRsI1VK4qOwbqF&#10;7IinTnLxi5QBsAdcolYt120Vycb8UCwVcs7UXCFvW42J1Hak6iB8bbcMOKiXOHKVF2IGq95vOW7H&#10;ltz486fNbz0SOznYsH2T9dZ3jBy466ml7fl5/fartPbN5YqGXCzpxYjoN21Xuc/JjBA0DMb5jeoy&#10;dEBQBNEauJaBMfB2ZfX1rne9C5fFQHZAJkophmyURD6RYjCR+VlLcAhVovrnzmrPPOlMTGKHJxZ+&#10;jeasRvIY/vtNTbXtO/QuJe0DiK2gPHeF2n+l7oaef954GhICOG2U0FfzlFuMEgxRt7zsWSqlI3Cd&#10;+Xtpx7bK7r2RZMYfAxUTC3vyakHAl68WHJYmJ+vPPWO8eNSpyyiiEoYpwUPFx0CHKyNZXXNICFfd&#10;sc9rT48kkg14T+BcoMyShC/7YV2v3hJCRyQbbMdtYM5e2Z4E5VyAZsTuIC1MUI78yZMIFlKykJV3&#10;mUtWraOAbLjgeJiv63bvv37nnhZCvkr5uReODtx3vzk523zbLVvvuNXq2TJna6OWV2iKxaqOc2Lo&#10;iZEBIKy48Kox0XdslahGuZ1l866PGvmcSQ62EmFFwPqP/diPQRmCAgVuCvUo5RG2MthEyZU/pULY&#10;5MjgXQz9bOIbIAwrB0sVBZUm6FPQpISRwazgww4wFV9YssUyUYGt+UkQXxVUIFdUDJ9/XSI8/u2/&#10;/bcME8juwMJyMI6wFENQuCys5S7k7iQ0RAAu97JSVCF4iMHYIQ7EAlulQiiqjDJSveKYIbfMz0EU&#10;VCMGI1A1i2wiTlhwX6EhY52XVYp1GKsIBIw+9tjg5z/30smj+tmTpbnqPs1o1hxMP414uCmJcgxa&#10;ytNtjaFQxWmua6vrCF3WXYuE5gbuBPUbjNpd6cSHAb/1WrwMTBzSQi8V7Icq7pFoeCobt8e90DMV&#10;7Ui1TpLCq5KJd+iha6uOVS3hPO97zPuLD6CoEpteoWB3aYXylCIBP8Qp7RZLf6eu3ep6mxyEFtTD&#10;94cClT4hr+l9Fe9o1T2XcJ+ytUFdm6LwCOx7hKVoZeQV8JVadVvLjremG4QJDaXuxHf+00u+I0EW&#10;FP3eD1/zr37J27nbSyQAtE8cefyP/uCPv/QPX9m8vRsncrzbA1Eeaf+vF0eCoKgCvik8a2MxfdCd&#10;cRbE3R8X8xU3VUJa7fSZ0Gf/BB9BrVBWcxwtwAxr8ZB2y43Zn/nZ8C23qIyH2AVsLWdp6UtrCBt9&#10;VEFzk1qV/zQHeK3skIZWVSmhjNDcsPe1r5X+5p6lbG7krftHPnpD/urtufu3P/TXjTOn82+87cW7&#10;3jlqunWn0uC4VYbydZUs7EZqIbdkz+XmTmoLZzZFve6mtlgkje6gnEdBo/NQiSEuQoaQkAWHWkYH&#10;Gu/caNyp1GYnJ/teOlGqVeINiW27dmzetj1kxSZGp/p7B8emx/bt3713707iw/wBWalgKhX6NeKM&#10;JDRYjZbkm1WPGMOjSlTRXzg2tFSEhe3a9EMxvU2r5Q2yeIqgvdrOT4/+rvrAScdAyaFaDnfZmp0o&#10;QOw0OM1N2fCZliMTu7/61NazS+4NN5Y+9bbq3kNzz6T/+CvxQrXtZ/6Vdsv1Ja0eJ0CINTJ2PV/N&#10;5FXcmGUAr+TmgFjBtMiMBu0qbn6rbn6kAZ4M4tOF2xbYCHlB/IJty0bpZbFYNb72jfTv/Z77/FN5&#10;3cz4CGq1jcgFwJ6t7dye/7//Q/yjHzI5kK6h5JGXK1QFP/hWMnUGyLF11gItOSTZnX2jmm+OU4XG&#10;vZiLAE+Xl95+wBzEe7Hspv7o993/9OvlYj2lOGGVo3Xta4Y0WIQbrs7/0adTV19TctGl8sJczdJo&#10;t1xJjcK+B6o0jg17jCpJgW9OPN/PgG3qGvVK5NRp40/+R/Vv/9pcLJPeg7qtmKGEP+H49afsCrjY&#10;ldu6kj1bjJ27tDfe6H7g3UZXNzY9t65SNPAsqwYOLK/OppPwDRgk8A6sE4z4AcQU1BKE9QhgDdCM&#10;/Bl0tfOtZPkRBQDo4sLzwwDmBjscZhtuYzTRlkjhEKyV8i4c6j3fOvvgI6lE7MAPv6f59lsrbR3l&#10;RLIaMvV6zSyWK4aFJwDDveAwoSGFXxTAJ/MBm9CKIK3HHnsMr1MI2h/5kR+hd/GJGNbF5i7HCyMr&#10;cTnyW+pHxLYEngp4lYguoWYphvxEECooMFDUksIEZZDKFIYV/2MgLEcKhMXO8su//MvYXPgkwL4B&#10;yl+5VMXNiDgPWE9xJOBsPEfJbsDGXQh5zAhCIUUvdqVKV+BoG1C84jGiLFw+SJU7FWdZNg4TR2dK&#10;BewGs8oluCnxNqYakRhk2Y2fPhBWZHp/8Del+qoWiihGmU8/PXjfN/vGBqPDA5UX+xuz88mQucd2&#10;lXq8yoJVZwFN9Mwa27ohrKNHyMHlAGFZa8e02iGt/KZE7GOGSbKNptqCVu/V9OeL7qO29mw4NLkU&#10;rS9q0VN26MlKpc+ttxnam0KhG/Voi1mL1hzoWEYcZmFeCF5dVr6DGGYhT2819FtM/Z2adqsGhMVi&#10;p3I+qOFM0QVmWTNGbf1kXR+M1h62vX5P60MJSWULc8kpVvNIDrQGJl3LACpG4VU2It58CKtcwRgg&#10;TYtwroWQbn3o4wd/8sfqBw4Z2Gvw4asX/+Fvv/Cb/9d/6hvrJSccylN4t9OtguioH/wWuLKEMqqI&#10;JUdWm3QubEdf/OIX/82/+TccKbjWf7eqxOjnG77+JRwE5146aZHXjWZMne3cWf6xH0t85COxHeRZ&#10;41Tq4RE+e2UcCZjYYzROu4rXa81gCaJmYFurRs6erf3DN3MPPDKX1sfeenj+TQdDm9vS0fDxJzZ9&#10;L4RFVTmzgRBWKXksT/++d5Zy1oMtMMMO2lhlxIuiCRX4W8kXp0bGJkbG0INtbG3atKW7pbMtEkvY&#10;NXd8dHqwb2g6O71v/569e3cgMKC6HpLQgi3WoAcvC8L6ZJA/uZ5/01ToTL3G9MOM4kRCbiKO1nS1&#10;WIsff6jlvsFtk4stt1zr/tBd5k17saIcP2L86dejVwTCikg5kSQ0Zkn8GbTt1bukDwcxGfpiGn4M&#10;oj+i1g1iBkCZ0OmRz/+d9id/pr30Aquil8nTUVGy2462a+/ir/9f0Y/+s5TvML1shVBlIAmLwl3L&#10;VbvelAG1OiS2sgqfV1oSepHssOpzj6zPyqKpgJ6KYfJVu0t28n/8kfbb/295dlEpKkoEIs4kawxN&#10;RBCbt95U/d3/GrnmhiLreF1Xbu/+MLi8KeQqN7AahBXQFcCeSxwAg3PK8QFyo5WdPBH6739c+Zu/&#10;cgtVMm0YTlX1aURiVDYbqgJCXLGUxUhCyzTGkqHi+97rfepfprfsUN8jYcP3eMZeoGsbQL4AZ15i&#10;OS8+zCRdIY6k2OBwisUezT47iDQFGx8irA35j/wWZncSR2Ep5p0NbgBSk9UVGzsrt+ATjnn5jV99&#10;7wHtZBUIx+JaMqYlYnpLc2skNj0zx5ouFIs379sTO3Qg0dCUMSKJSDTW1owxh/KICAjFkzRjfCJl&#10;k02ygPIO0wwMxdtBYiRhCiU5mXiyi5Mu+6C9IFkrUJJfUQm47lNLaIVQM1SIvHNFzowzK5tkQBDv&#10;W4ma4mwC+8RlVqKpAudUeRhMt2z8CkcC3FsltQHvknPvguVBAGHZEUcCcDOxXyKqBRstXvni9iDZ&#10;Dbic7DOaQNPiLMv9UhhB7QKmBdxLSdgXNC8gPojDk19xvKhVcIxchR1+IqABhw18CahwHAl4v+xG&#10;+Vr+EH8eX/JVSWmOj09NTEw2Nad27+3UQslzp8ecehvuwWR9JLcGxj0kLhSqWn1br6+VP+XhSqsm&#10;PYAfatfVGCFUxGmHw0nilpx51x719FFTn7L0PEkT4l44pieqhjVjVxZVIgU3HIrSUQCZSJqpdFm+&#10;x5cItjLkifHmkl+KjdD1pKF36zrLjy34SyDkDpISvkKxecAgBP8oG+YuF80EVncFUyU+8NVz/TRd&#10;PiuxystRKrirvNQFVv2Jf9XzLmxKd7BEvgeKcPBQ+3XXmj2bsarQiFGFSCZThaXC0eNHgXo0Y9ZO&#10;9H2xQmygYfS1aZPBkpu1qCwm0c779Kc//RM/8ROMLfRZsS8p4kABXTsZr6YzoflZfWQwliuaGvmZ&#10;IvU73hr+2I8nD+xXAYdqNlKLEBVTcUU2BAX8RRWzWAhgASFj1vLVwXPhz3wu9+1HF+zq+Pve0PuR&#10;O+d3bol4oWShPj2VGjweK83VtmyZ2rEbewNDFaQhy6v13YDpmci+1b1ytTStleZSlpeJJ0JWVGIX&#10;VI2orGDLuoGqtSgPVY84y2g4UiuURvoGxgaGqvnipi093Vt6OjZ1WpEwLmUYU8tFMizkC+W8mmFa&#10;m/1hQTZhc1YfH1TpfQMazKKsT9Tzs/H0nUZqRI91pNIkmCWlMwrI4KwLZnb5tXpFIjbp/yxS0nmh&#10;UiJcSmnGzEzq+dOH7j/ePWc23nhY/9gPla65JmzFvUWnd7h6cihWcxLX3aL1dIE5MO4qiK1WM+us&#10;z/U2Hm5AhLrgaIQXE3vdWufhCS+zonCZSk9UlY8H5RpVS7Ge1uCA9s1vaC8e1XJ5v02vlXAVx311&#10;vN7W7Nx+u31gL7RoXUmTfteRxg9PWKZKV35+SbfoM2UqCccy+apcljHQAbvxEMUehnujb//EHQWv&#10;DHLeaESJmI8/oj37jFOuANBtXzu87pvjV9kQR4ZR2b1bf8fdRluHzkl0L0wTM/ClVi4FSpYbqKIQ&#10;JEqDhGcozvnCLbDkXNIt+QeBUII2IQ7hSjFd+QDUF8iO+5xFjlmyQSrhDaZMFhg+w6AsmH6kB48D&#10;NxzcfSrZ1KED+tveZiaS/tQDvaFcYhnm/ZN+b6uTjnDphVy9xgSXyHcXU7DBbwSVX/olzxO1a/4/&#10;OPMFR6g1E74VloEEcAF+KpPSrjq85Y470OE7+8TT/Q8+ji+MzcKXUVG5WahZSg1Jq20B4JO6C4C/&#10;cIeBnyg/F1gZoD3wK/v0PZArMJfcAbwDYcHxANYgaxeTimTq4kO+gn3kSCwmSDSzDOBDLiHiSqA9&#10;ThjgQqFsJd2A+CqsxLVBJQfkq9yc3E5wF+KTwCfClQr5Kl6w7IirrnjBihcEt8lhlBZwSWnxoAX7&#10;4reA6y0bPK7sQACD1CXbML8FFkP04tOMh7TSR/ThuBDPkitB/IaFrhZvCkq41hN5hY311fg5jciP&#10;4lBJ82p1tBj7YompN76p6R3v6GpvQwMDUR826HbajJ8+aIM2pTWihgq1GAf3oaMzrxlDjn2yVh/W&#10;tVwkbGPW5JKeGhfRn4vWtYYKAVbawUhsF3JsmPB17aTmjXlajgzsIV+PCdYU67KIsKx7E25Kfvbd&#10;3yvWwv9b2ccYdt0GzevUPQDuTl3foWs9rscnIAC/D659XYISVn2tXcyVda3EtfzEEioCRsUj+4hM&#10;+gKNmeSrtGQaP2Ij+AjRaOW0LzNlrrt6XuUfyKAkAwU79Dic+4ku+PM//3OEUxhP+Jz+K0Yh32OK&#10;55Fi/Nu6ufie9yVuvIl2qtjwaw8n3/LW5O59NNWqMD3g2DVCg17lW5LTMzZoZoV52VGmjJBX1l86&#10;Gv2fX5j/5kPTW5LD//Itkz98m5bqiE05EJ+jaYys5y3my6K2l1lIaYn+7OqvwdTmt09CMFWaZ19I&#10;BBSrbL1K6YVvVHbGaKyYXRo80zvc2+/V6ts2b9m9b29zawt4JEdSrFpNOXeRdFZxaecVMwTN+Bc7&#10;D4wus8yr/kzdgPyTV9nG1FEJhRabWL5Y1sRk80NHdt7z8KZRM3X7bdpPvE/bu99YMrRCrWrW9BB4&#10;7spsgiWCCev7zggqxZyvgHrewUFpNpmYqPxqhZzt70NgvzA5IQlP1hxoVMZulF6IHjLSYTMJN2OG&#10;Wc7zuBUgPk9P+kFjvhF1/bWjksGqdb1fLuX84A+QDqt9fw3jN2A6IuF6LEii1Xr45DHt1LFaqcRF&#10;I6iEKPPz2ioyrl2tufMV8rIVOQ1BmFElCeavx31VHOWwwvUIZkMnnLwlUv6ANJU6v4xxDzuxSgAh&#10;NXveO0IRIpDJVBLshVIpZfZnmFLJfhTLK5SJ75TBNYnM1Nw4d0a6FT+cC2YQn2/FwvpHSc9efnAC&#10;ZtZLFa/6sPyirLathT0DLCtI5eW3lQdf4j4QSGJnqTcMTzXD0pqbu264fstdt5dr1bP3PjTywCPV&#10;6XGNwEOlranG/ZVQ9eJbkVoL8J/MENK1AuxIU2baY4OaBe0xVcDOQrLCSUuWKYLAJKcXGy4+CFrx&#10;zoYbMZwuBCrx+KBGzgNJCQkE9mVmhb4VrwM2gdpyUcCfJNAKQsGEnV35jANEGBReRspg1bLSv5bP&#10;OSGFh2rlHXwpM6KICfCI2QGRc0fAUxA2G1CVDcDNO1gWJSx8GNje4m933nkn8d3gWnA5NcBJODO8&#10;L94X0ELsi52IdyBsENYm/sQrC7n+AeIK/IL1i0wTnlstladsZ7yltXL9dck3v7mrKbWoa2hgIBCr&#10;Bjt/0bQxm4gUCNhUz9WwCkZ40jOOOvZp25k09HLYchF/V0yRsjopDwanHq+WejTnQCy6NRHGft9f&#10;KQ1W6lndskPK04hD1CmVcjmL42Vvr0vfYbRSg/zy/anf+Z/4i22xZ/LPjXh2g2cT677TM/ZgtXa1&#10;TlfDrucTfgIXVnupMX+111rH+7USLBgEvqoTRGNRhk7X18T1R1XlpX3g0H6k5XAKon1ic0cWQ8wp&#10;G/OoXpOzMOZwHZH7ePTRR+mAyJL8/u//Pp7xjCQMLHRhOhfvUhw1SDJg1DKEah04pF19ndbStAAp&#10;c9MN2s03afFI0dbyKr2cP1lu3Mpr/XURSYa8EC7kVZWQqKAdfVb7wj36vQ8PHdjW/yO3n3n/jbNN&#10;mYZZp2OuGiLLWNTX+1tuaj5wC8a79V75PIZVJws25ern5+jx5xiQrPAF4tbl2c7M5FTvqTOTo2PU&#10;8+atW3fs3R1LJqnCUpUc0eclqJj4Lgf6rPcGvud4vzOoPkDOEzcUL6Sj5ajbMja/99sntj9+trNc&#10;1u56q/Ye/F931wp6fJ7wGtRESmETxvLKbAFYEThFtYt7zFqlMYkmxY6D8DZpJOwqcXEu6QARZ/DZ&#10;VkahXM4cm4BJIMc169c1HXn9cVXF4flJP6SzOFXUOGWggTVcLoPiLPAgWW/tqA6lnoTiiBVp4Lh1&#10;BY9xLWD0ZcBRwFLxmecBHpzx6ePO2VOs5PxFJkQ4Tj1rUciqxUc8LT42Xn3s8crgsEKQdGSEuYCz&#10;vJQZENoVL2EtZuio5Sw7mF7QSy6j0+Cro9Kne1UP479XJ8SZpR0zT9nWx8e16SlC65TRUCVnhMT3&#10;e6kfDKhGl+WahVhAZj7uaydQr0hkhHE58AVzVgTtrbfCv+/x/sTjecHqX5CWUIYCTy/ArHLGAESL&#10;R/xa21o4+GU+V0sNrlyDP+dZsbJBQcMKAwjffXf3LTfmp2dGvvntOvFnlRzLAxPdyvNIWsocbMGd&#10;rwS47AtSlLsWIAsUg3YFgwLIGNzAnfhIAPiYNgj8QiWAwCnYna9+9auEK6Eb9a1vfevrX/86O3yI&#10;OBdatuBaQC1mdLAsOA8EyYQEWSveFJwqUKsVOCvXlepdSdNKxUrZAveDoLYveJYCYTmSOxJACYrF&#10;T4B7YV86qthuuLogcohkwCvvIOygYBKbBQMBqUyZIV/hj8HuzKBEjwJkcWwg6I0PwQSoSXCbAAVx&#10;WhAvW3G0lT9lPriMVeD3bamv0gHKhW3Zn9sNW0Y8YnoO95PdsVV7z3v27NiVr3rPG2ZWJfKkwfkk&#10;0YZs/onUMADNIH5ONT28pFknNPdErTJUrxRM3cETFRFJX8SLgUOJ2XvFpJ3fpbn7zXADeQs9p7ds&#10;j9jevM6AoRwNffyorFcqlGC1F2v5NV5qdFJyO7AMsrr29/34AXU+zMF8ohCtF3GdhG1u86xdugWK&#10;3WJrTY4W8ZN7Ka5g1deaDgZrHE/nxGdNDZi+N4FfNkLwIc6UbXm5C/tBNKqd2xrxzj/0Qz9E88On&#10;/MiRI+yIaWJDHtZrcJLA74hrMWJAKn/oQx/6zd/8TVEgoUPRx2mowmYxaCzbQmk+ZirdqF1/s/3u&#10;d1t33qKyc+3ZqWaQkKaUENV0qrbLYJs26KaJKbdZoFGCvP3wQ9X//D/HHz9y5uq2cz/7vpk33ViL&#10;pMKzpTDcc4wnbLdWmT6XQaw/7vlluGwAfp4nDTCsqghHxfsKnFL2VmQ9yP0Yj4NEJsfHz6JuMTZO&#10;xMPu/fs2kyIpnShUSpV6jVHCDKnAQsV6gGUV7+Or0spgLaPCeei9IRX3vQOND5r8LuQmUuGGFDom&#10;jf2jbV87sumBc22R5ugH3ln65N3azh3hrGfmajCA5CKzS0uWe8Xav0xkgiUCCvZloRX4Cc9JbMLE&#10;XaA8SiyXeuk4UpLRmiAn8l8AjgxJP7smhEWiFP5Ps2qIDldqerFAZgFMVnCifpIrZR1Xk6//zNRk&#10;td6H5TsRqDsTuiBkxnjpLNK0kEqUrNVst1T3ci5lIFZXq5ONKztvLmVxCvJdsagMh9Tia16XTBrM&#10;2BMT6fvvyz37LLY/bK2QeigYKHzM+IpuDBJWyrAC4l9hXgnua2UPWsfdqeC5qF/nyrrr15XqkoVi&#10;6OTxypmTtVJReb5yxxxAcmiIZHGfld6pehMCvq5WsOcmZ9yRYXpDmoNtEvDBpF8km/PdReU6irj6&#10;oeav//qvC8gT2KGAtc/LrorrBQIG8OsCdHsB5F2+se8FwcFPAlbygl8xn9MIYbWV57MKdlbAQaUC&#10;T2IuD5dHxyoDA7gMJrtazc52REJYVK/E08E+U4JcSzCroD3xTIU3feGFFzCLA+ZAb4BOrOR8C4wD&#10;v4oBHb0CcpbAvGLLw6iHiyfoDUTLwURNsS/v/ImDKQezgeqAjzCUQElQHdcVz1GhQqneQKxAqFlJ&#10;IiA7vGOvh9PFlxfIiIut+AmIZ6q0TnmAwXPhivjCcnVQKXcB+cpdMMLKrwKgzA+5I+4LDMo798jl&#10;qHNwNjWgcjT6qFelbFxEwHsOvpkdCQITxwNYWHhlLsE5xUtYUDKF4YBApYET4oxItVD415GoFkOC&#10;GtdUJgJ7fGJscGA4YkW3bMYlvCueiEwvLAwMzRaLuNClVaYD1pRrjnrr8zHgmgpqMkKrcC4VBKXc&#10;5Dwnr7thp9alV7tD+YQ7ptUHPG9C13AKBOi6VYV263Gc9vRQTtNmbWfWV2dBYClh6WEwJJ6qKhKC&#10;tAmo0ID5LnrRllb7nABxhRFNJorNhrFHM7a4KIL5mbnVqG3gd0UJVc5rRW+YXt2KQmcRMex5eddd&#10;JIe5blYBseDO1a9rKAy62mv147ky/hUKOqhLmjXTKJKM3tLtHbs6b7xe7+gkbYljKy83NTOQGDdN&#10;alwdEwFdlab+5je/GScfGv/rZTUlLAC3QIeCdv34xz/+zne+k94nBhyGFPZB5ELWKgSmZjObZQuP&#10;nFpKJJ3uztD+3eahw9nWtrjin3hMNA3f1Vs3aCxK7/kKbDVU2TWrlLUeebT8V1+cPXFq8Nqt/R9/&#10;y/w114dDkXiuEi5VabBVk9WvnbDMuZHGoeMIctS3bJvGFxaxEHxhVfrKdQJZkxAeWotWrhSn3dIs&#10;zuWZeBLfcTytgsneCimvAEU1YXwZHhsfHSvlC4RNbN2+rX3zJiMRzTtVzKi48fkB6EpFAThRQakr&#10;u7RYyreoaItGMLGP1cRpwYe2q21iQaNBXqIvrNyvP6YESFzhhUpDLIqe1+mB9kdfTB8fjbd0xu5+&#10;h/ZD71jqTMcLmr6UUyHvYYYHlUkhl4s/f7bhivjCBrPVeYJgGeisjWIBTEBvP9YeiIRMmUseTmZt&#10;EIlaQvQNGfc/qGeXQIEqadWaUoJqcCtZcbOpIdbWqAhYNJITbTEes8JbUqek/DsPql4WVa/yIAW3&#10;MVn4/qa+Vc4vLXCyWkKxRonpmzo4e9l1tex6zz9pPv+sUanjDsalYSXx7mXBv/oGw8+6vOZYlZLV&#10;kCEHL2m6Io5NHKGfNwdcDBuqfNvVRODpNbv63Zj14F7We1MKINFfHByZME0QIeNTF4piNeeXjHu+&#10;kHv8YbToQGRARDVbgqR8h2PlQ+ATsdyN+DIrOYiQF2tKkilXj2dCmAcgf2DbEFBfiV6khJzgMop6&#10;QcWZZHgKMKu4hvAnO0EskUCo4GeB/frl+VdpuAKIV91WfrXynCxcSHkkiTN5TAwfTrWGR4ueTqab&#10;G8ILc8Wjx/ITU1ZPe3Lf3iKwUFdDvBRbCiloL7joSnTO52AvkCJJGkGcCCzT4kCBYFYgGhwk4BJ8&#10;JmqyQFhYVSCdoFI2QW+iKcvPJToqAH/AQXFyFT9XpiLOFkDGIBeXyBQIsxJAW9Atsy+IWXRhcUUV&#10;k6Icc8G6Sj7h6t/+9rchj4lf4WDgNQUQ0CwyAnIJET2QW6OiKBhIl2txa0Bw0egFd3LLkmYQvM6O&#10;vPM5987ESXsQjpZ3zinBYVSCwFxpmqBe+QmxdCT7fb2Ec6m24vcm5JdHh0fPnukLW9E9uw42N7UQ&#10;PBVNNM4t4JhYcaoYSNLKnXNN5YH1QVjlICAQlihon4n0C+KUCDJ2ytu12o5IKeONazUyu04qmVii&#10;ykNalaTymO1dBx+prGXNWu6AQyyX06BrzTEC8kL0BJup1ozghq8W/Re/fMi32ivkQ8+kYfYAYfVl&#10;COsDduXEqpSG1M9Uh/aIJamZUeWpZhQ9d9Z1Z3V9yTArOiOVWneucv5aCC5llRfWp9XLo5jX89M3&#10;k5hpFCyjbOrp625ovvNNWksrjCxaOyr/rBoGwWseDqM0ddowfZZ1HWYHydPxutjECUe6PD1Ohl+m&#10;SensDBr0L0l3Egx0uplzkWTwYJiMdNJtb3N2bg919jCGKzUXBZiUoU+gEM7BOM5egS0XqjulbOi+&#10;p/T/9oXSqeOjd+2e/vhduZ37DCeVKJQt8KCp4pPi+G1GQqWmWK4/MXwsVp6vb9k6s2N3Dg8e145c&#10;FoQl6hAxUQVhveJMynLTsWTYigGL1JTrVyz8K/XMsMmoRfwWYoRtLa0Mpy0d7Q4ixK5dcW0k6nyP&#10;QEXcRMKRqFJ6LKFiXqiVWlsxsjXhsbI8PtN/1sbZ64awK5DrMpr1EVgWceqXTrXf/+ymF4eiLQ3h&#10;D7/TesfdWnxzLDeF87PKQkLwqaOTjsox0ajRj/WlryCEvaDBvQxk4YFUym4xr2fnveGh3NjoYqVk&#10;RljlkFhGI+tc7dTZyLe+VVpawIxeDWvhtcwKPqwiLWeUIKvcTLn3ZHZ0rGDFkpn4jPKtgNvBAVqt&#10;RZbxyXq7hFCwPnpRAaoAs6lJp7935ttfN44dnZuZIoQhxpRIN1UYxAzXjPILT4Wfe8Yu1iBgwYRV&#10;ZENIlyO+tKtsKcJkWXSGC3mjsFgtLHnDfcVzx6vnTtRGBsyJYX1qrJZbhIBVohTlUtix8zJuBCju&#10;8kDhxLA2MpQfGpxazKJPGk3EVQQcwGqxoH3jy+WXjrMkjigPDhffX75CgIN537e6URsKT6s1nJ8N&#10;NzI7gX5EpaE5b0ScvrO1+RkjlxtPJJWIk6A+uWsp5+WVdmW9fVfPdb3P8lU6PrglQaLC+KpbdUwn&#10;XMg+8+jop/9y5NuPN1591U3/8p/Hr77G7disCHt/AQzB7gtZclNqXA/OIDUlZwZ+kQTrz/7sz8i2&#10;gOsneEu4DRhKgCz7gDNGNBCq+KdKvYMImWMY7HgAIssAeoOSFAjLYcA7qEpOItMMPwG8ciTnZ0dZ&#10;9M6z11IYuS85P7/iMBwSyGUCfv2FX/gFCsavLih/8LylSHg4/Ot//a8hiWFr0EmgwABobkQZxXxp&#10;SS4q+q8KhBgqly+oV5QW2LhNhm8OkNbPDu9yZsHB3BE8FjviDgEgoJCcnwsBVfEDBj1TSFGo4E4B&#10;xyQYw6ECt1pSuuN0+yq1kI097cpRlQS5ENvcOBB838FdQHTda/rWPbnf/e0Xj59MaKFuFULjonml&#10;nKDUXKgyAPo5Y7FOiLV/5bi0bFhcH7Rl6G3TsofNudviczeaA9vLTzZXH41o5/yM6sq7xl8bR5bC&#10;xpDljZv2Qwv2LB5S8eTuUHonY49TwZcsokfCeBn4jvZyg6rx+/+ppDbCEy17dPn7xLiYZYeEC24X&#10;OmKx8OGQtVf3NrkOjVDc6USuUaFt6Uw5J5wMlRv0bKM365b6ZyovzoTPFJKzDVV/Qve7rn9isbRS&#10;hjVsZ2rUkyIsRxIsgy4ALGCcoZLx0jKKlpfT7ZJnR9/7M+/9+I+kt/csGF4tGuFqphHC+c3wbJor&#10;LZyUdfjCEsKP6jOgdmNbyz+dba0awPsyVFcUWhWyBkdu9fTj5HNrmj2rfe1h7fP3Lc0vnbn7+jOf&#10;uD27swXP/cwC3AyOMfQbHGAiLNDMSCmZ8QYf3fHw3zTNnSneevuLb3/XOLqwNqJaTrW+RuJWPx5y&#10;lS2OOVk3S04ht3DMzR5tD1U2NfUko51OHWE4rA2EjlssgCoLSxP9Q5NDo4thG++pHdt3pDNpUhDU&#10;cB5QXBdzC0MiMBbaDgGQCJoGM1ML5872z2RnA11YWq4vquVzVGuE6hjmvGOn6vVYJI7uPgu/atRK&#10;Vwr6qfzxodyi2bqtq/v2qLvTqMWsSLnsTQPC7BKpjUK6GYlV9JRnldKhkZR7/SPfDj1wpmegntlz&#10;wL37tvrtN0Yy7do0urkLiGzpRgmQUHejoXSd/nzquP7Zb225IqJaMsGJDUQYMXZYWwbTKJSKUGZi&#10;Z7AjDWND5bFBvZzLLMyVR8f7Glv0m245eP1VWSPsLBVC995T/sx/Wzg1GFMUprXg2R1+oKnviqXi&#10;qnySD18DC95cHOUN1yuYocrmbc2792y5+cBCe5d24KpoVw/B07NAr4iesWth28hRgEAdUuKeJeV7&#10;wMIwqlBy4YCiIa9WMxiZiD7AjWBqwnjuSff4c/XHn26o1qZ374rc+ZZNO3dW4omxjs7a5s2pY8O7&#10;/uFzp7/29wvTMykCvDDC4y2Lh5avsLrKpptlao4bYnkODRWL4+YXQXclER5vbMgkkWEK10nPt3NX&#10;sqXN0Y1CJV/Dj2jfweZ0Y9V2lhR37YW7OrdwnNS5gAGwAfM1kCZkJUmLDhOM3jLaxJFQZmnRHh6c&#10;OnHuhr4zs1Njcx2d7m1vSV53SzidIXNT/uS5XX/+R6e/83UCyNrRuHXNnG4k3FpaV44Nq2wR5Q1c&#10;bm6IHLqmp6snupgfRE186/auq/cuxBJac6vZ2h5OJH14rPRxmUAVC0bFUjaBTCKGHSDd7zvkvg4g&#10;7HkOEvG+qjYzmvvGfU/8xeen5rKH33n3tXe/Q7/mjQQvaEpg3R/LfGqb5iwNJOAvA8gPAvu7v/u7&#10;z3zmM4A/IplopiK+KFpagRYVP6QFSD+U9s078BeEivsBgx10KW0CMAd/Sfug0YMjwXn8SnAtv4Wz&#10;5PwivCUPRiZ34VfEq4HjJbsBxPAXvvAFVC1/8Rd/ERQYEEjBT+RZBhBfICzELS6A0MkcJvkdZEQQ&#10;/wSJVwOtBn4OolEgR1IGCUETXw4+4XMwq3C3UgAuR/FAseh2AQi4a26Ew7hxiGoqEzcDbpACcAaE&#10;rIG2BIcBYV83urArbBlAcDwpYfJwhNizf+fiIu4/raPDxle+vPCVr0ycOosVsFWz25QtxUeH/lLE&#10;Nxgp9OVLc71iCEtDbnDndujj11kTNxj9h7wXNrtHGrxeJWbiK3D5+jBWMWRNhvVZyztZso/X7FEX&#10;ks3qQbo4ovJqG3XDCyuDqTxBhSD9AZ5/dUfpXi2XNCCNgLBa1XVhPJpNY1MotFXXuzwXhglTAPov&#10;8mMfvMqOrsXBj161I6RvjoRi9dxE7tiA+9JsaLQextdi+brLq0blgiCiLats4WUZLjl3EN2mahf8&#10;quSY6CymQW73ouFWdCd61Zuuu+2NelM6b+mkjCPTEcokyrWBo3yVIpzUMTKgEYstnrRA33cE/KcD&#10;NqQGappNE4Wvx3HBJp6QZVW5qmVzlb/5zOLTz8/io/Tmw3Pvu7PQ021WnESlXsAyyqJMeXpjaYyq&#10;tJuRUiLjDTymIOzsmcJtt79017vGlHBaOaNSaq2V2mANOZo4RgFCJOu5pbmXnPnnOyK1LS1bUnFa&#10;da3GgE+aw3AkOzs3eLYvOzOLVlz34V2M4el0RsHWeo3gLX8NBi6VDNGKcIiEoiEzOjPtQ9iFGaUL&#10;u28n0tsq3lJ5Zat8tFgNV61PRJuJGYNwBkA4bpHjYpFEpeicrT3fN1vWM3u3bH1L0txK/BJhWBVv&#10;wbBiYSMUrpJUxS2lw15jJDqzGDk1uutv73WscPOBg6m77tCu2ldDHbmM8H8diPsDBWGphAC5SoUI&#10;94GfOpMjlXwBhMXMMjFWGh2olPJxp24WilnWMzt3dV1zNZCoWq5ZZ0+Zzz2lzS8kidGvabNRPa5s&#10;0/4yg5Mrnks9K55WmAnND9szWf1UqjlPR0TZSEdrbZ2hA4cyPVvw5iTFID44yTo5jq2SjBuchEkT&#10;DotTwWLAJTGFscOkD7v0/PPPyxSJFC9pXLBDaZZTc8vjY7UTL9TPnbRds7tUmstknO3bExBcmUwF&#10;S2p7Rzpb9I4/Xz57wsrn4i5EB3m2DCZoRC3WiLRTeScEd9CmROFHBdkybOOiAD6s10qphL5pU6yp&#10;2bRC1ezCbEtb/NBV3YkUyd7mgMZdnT3XXXsTGkoCYQUFMVkDMBA5cR3cFx2KgDOAAgtGMp9zJsfn&#10;nz1hLszY5bzb1m4dvja6Z38knVZTycJi+MhjS0NnSTbZaOt5F5moUMy1E7qWXbWdmx5Od2gilaFm&#10;wxETySIG9camhn27C5GYl2kwmppD8YSvzKtIXUXoslHtrBmIHSfqBhC1Lu+vHzgIuxKlCQAVDMcN&#10;mzb5vqvayEDvl75+5O++nIhG3vKB96Tf91FtW6cdMTHFsrzFP4TVvS+2vvzwVlY0cypMKmTnn/7p&#10;n5LTgWyNgDMsdHwuQgHiA8qzF6dY9gF/rMwEDUjWK6pYFGGxyINfMcRzANgO6pQAf6GCMOvzQ2Ft&#10;8WwD/wmKlYBiHphY4dnnQzZgIlK1X/rSl2699VZY2ADCrqTZpR6C1QkQ9ld/9VeBsFCGgEs6G8UL&#10;LI/i8Er3oxiQymzcmqglcHcgV2FkQbdCIYNBQdt8gnevZNwV6CMlFDqWW+ZGcHIAtlJdksWXgyFi&#10;wQpU19GjR3HSIDD8t3/7t1832blWtA9YWCAsdweE3b1vZ3ahpHnxaCw2MKh95n8O//3nxxbmWPq3&#10;aailKFZS6YfQFxloGDpF1uCVQ1hch+LeQoc7tNsbvNEYuMU6sd94odU5F2NgZsUKz4DzK3qAVigf&#10;DuVDxkI48dXZqUeIYk2nrrnm4PY922PRhEvmpnBYabartAkq0NfnQdlVHk7Bf8LOCkOrwCO2IT1u&#10;GCnNTGsaqXTDjmuS49mvIYGwvjeBv9NUBlfWo0tafEaPLLn10FK2aTzbOD0WnsVYF/ZdWfinuC6f&#10;5l8r+Bf0oAqgUtKr94BSs00d/KqiyPzQYjB5FZlPlR0tnGlryRO5HAk5IaYc9PdCuDagdESD56I0&#10;SLokjfbuu+9mqRmM4xsC1P7pJGvVgKLB9Arpj5066ytmOC314jHtnm9n771vtEEfvHPX3IffVNy8&#10;W5uvpieLzZq5GHNWhbB9T+x8+G8aZ08Xb3vTS3e9c0xxagrCYiNf3ZrBILVqkdAuqpnhkp1fnD1q&#10;zz7XEaluadmajncReU2LIlO90s87cxZHKpas23ds79q9lV6gmAUUPX1jlGrsvsuk3zd8FjYcIXZn&#10;Zmq+91z/9MLs/v179iynNghWl0w7q5u4XQenBc6hlM6Uo08oCk1YLOZO1b8zMhszUjdu7rkjabUA&#10;ujyDZRkRP1bMNq26XooZC+0hu7jQ/fDp3Q+c3TRN1pGDlffd6l57QDei+nwpVAb+4QLEgPQDxMIK&#10;rFweXfwnRMeUfPXsMCD8/+y9BYAkx33v3zPTwzPLdHvMDNKdmBksWZKZnTiJE4de8l74n5e8FyY7&#10;TvKcxCHHsS2zZZAxBtlCi+Gk0+kY924ZhvH/qf7OlkZ7u/LtaY+kbbXmerurq6urC771/RFdVZJJ&#10;cS6VYDGXdoYHy6UC02Tc2MX78rE4+qCE28VAPlDIR/L5iD8Q9gdLxfIw6t6eYL6mTOlNVUZ3Fpe6&#10;no8/7AFYGhnhtWdsnEkXkpFopb0d645qqUhwBGxoIgT69YeMownpInIAv0NWzHcMHWzMy8zUTLLY&#10;z2jyxVs/63fHj6k5MdTI2jc8EB0ZjDaaKTEPIEOLgIaNg3WiW5rhz4dpblO52AKuxszLcfP+QITV&#10;kM83PGm79dChJ9gzFWgapFwZpX2IBF345ULWuAaIRdGyMONioRAmoFNnVxNUciaD5K2Ms+L169Z3&#10;d6MPVvNAzIOg2wAMrO1RVmWBiQ6YsfU167NoIe8bG831Z1PlQgyKAGYC/hXdehTFfZVIwNeXTfGl&#10;CKUeKlVzfAdj12haW2rS8pecGHFCsAYaG8EdQcjoxlaZDiLBcJZqDoXLBGiT7iGlMBLfoDFOlSU9&#10;MAYFsOmqIJ6JENa837i2rxlHvK1UJWKgCW7Gmqy6a/czH/nYvnt+uOGcNV1v/anoFVuK7Y20ymQh&#10;4OJCPcQAQBM2ILYGf+sqm8qChSWgA3yhWFipdbKp+cokH6Bmp0NYVZo4fwp6gg6lz0p6KcjSxMB2&#10;oE9QLAecB7yCblHLA0GKHuc8Anc20bQsSYWMyU0Z4vfgrrvuwgnAL/3SL0FkAivr+7+tB7tAASwS&#10;nYtfICwAFOCloFyyEqPAgFSQKwtf6RiAQeGJke9TABmrUUIAKykp22WXXcYlkrHi1HmR03I6q8/B&#10;jQz3CiRBvfE4kDq9gpyB6XR7+vkLL7yAKwMgLG3xrJvvgbBsfP0bbrhh+arl2bSJoRdvCOXLzne/&#10;O/Jv/7j/h/+dS+W7fP7mgJPAVaTph7B/TNrBUAltlhmBsKwZ/MMtzoFFlV2wsFeGtp1TfbSj8FzU&#10;NGWcdBtVXIAdnb+AxT20QaLhs0O9P4iG5lx62UU3XLVkzYqGRBOCylioFt3NMz4wTg2kHW7MBE00&#10;IrMZhTDvpBELYBZg/jQ+/ao4sDYeaY3agpF7aQnpcbEGDXvHbrYUJszl7uL+bx1MP5fuXNiSuNCt&#10;LM8edA/RU2JR858aj/S5efLkQ55xskk1GgLFczToPQuTFKwZDYSVW1ozMQHfjUuETDZfLo0Sld6b&#10;K9CaCKKUZlYT5gV5OzoOXZsFKhZdTELHL5A665rrmVVgPK0G6C6sMYzBR3D3nsqnvpi/80sHulsO&#10;33Fuz+3nZ7o6q8OOP1VkbY2oAGtbvLUDfKuEPEDNzmNhEw3V7Q8AYVEkSF06DmHLHoQ1wvzJtqlc&#10;INNKy6FIrpIe7XsSCDsnXFjgKRJUWQ2VK8NH4V939BEUoLkJz1lzFy4o+UwYGshX+pm34vLE0wbR&#10;GivHGoQdVyQYh7ArVnoBZk0DrQlIpoSw1WAObYNKEbUJVHKbaO3Z0sBI6vDTYw9lyovjzdd0d56H&#10;/k+lkDLRB3DzDKjLlMtRtzgnUc2MRP770Tk/eGbx0Uzi8uuc6y8sXbQh60bi/Xn/SMYY4MfoluEz&#10;DcJ6y2ZvJTB+wJTHtKKJj65qqFMPF3ocaiESAb0BPQMsfaEeIfAAZNk8UiBjERQKBsIRXBMg5MGf&#10;Jp8RjcGaeMgbMcxmluIBaD9Ws36W3uQGnDJgiYWLLw7ENGNKpYS+IKuIoBvGBss0LU8oqpLICly2&#10;y/yq5OK2VGCS0H6J6YYRl88l1CqPaPA7kXBgwAxxPjS7CdVlPLZiB8gCuyEA1ZAMhqI4Ry77RrmO&#10;YSUWiuDOydsz5439oEwIax5heLN8EK0cVG6AlSHjasvgWuP6KhTqGIHV5sGesMC4nK3i0j4J1id/&#10;vQ6DMAe8gllUYG0FmGKhZawIGPGxNTco0xcdcv0NAY6Zz0qjZRRpyhFfJR4KjITCEMe4QWCNyljN&#10;iyM5YYkl1xATNxIFA+bTGO+ofpcO5cmEg6kMRsgmIgMDueGV0Ykzwb3IsBYY1ShpRCKsGahwjo+f&#10;iA384R/+4Zk1FKot1qn61rqBF9jFCYbzURZp8Xgmn967Z2D/3nSp0trVEpyHeQc2JiY4G0uLkuFr&#10;ah7g6olMcoaqRF8TuQAwDmQJ/JJ5FoQlH5g/AWf4nGJBwIEasVqweh2/VgtWoQRU3bCbMJFASfKU&#10;+VRNxcf7hApzReYKbMaB5Tg1YtLIoI6AvDwaHEwaHv0iSfZSKwG9EesqFDfR0QF68lCZW1EMsCy5&#10;8VKASyAsVDGQgufC0oOMIZ4hmKVdICe4ZCXUToE5SYaAcsVc4EFyuSWUo3qQrgUH0hWud3xLkUDn&#10;UNRnkUeC+sYPrwx85+tQpa1thFpl+QjOSwfcTEtrk6+cOLj36JGhPKgOsyJ0sDxtAkhK9OWEz17K&#10;wtaynp4urAnVWi1E/emG6uhc/+hSd3Be5XBj+ajnDcapeP46PK7SCNkZ5wrl0mGA4rr1m1936/It&#10;5wUbGsPRxni0KZyMBhMxNx4NRCOBSDhI2EwUqRrioUQsnIhxzAEnXa7GIv5YJBCNB+JRnIr5YyF/&#10;xA2wlo4F3ZgbjBEQm19vj/oDUT+uCAIRXylUDjcn3UBk7IXC6J58jDa/timyJh6eE2vu7Gju6oi3&#10;t4WaGt1EzB8N47jIFw37IqFjd8dc5YkhZgEnHCIMKbsvjC9RPCy4yO2cMMpvQW4MsKMdFo+j7h2K&#10;x2ju8ViCSMdNjY2xKFHKYnQBTTysrPiUyAFp1Wfg4PbqLFKlnKkG8/5ggiXW/Q/4Pn7n0Sd+fLgl&#10;sPOdN2QuP7fYPa8yUIj0p5I4F4o56UomUGaxZMz8DSlp3MpBi5WC4erAgZa9z0TT/YUFJjrXKC4u&#10;ykXjkcDra5Psgi/H7h7LEyxVkbseDRT6WsL+lnhzOJDMZ1NHDhza9cILI0PDHV2dy9esau/uwlOn&#10;cWoGDjVcngFCQEI5lfQ0xtWvid0FtxtMp7KDA0OZLOZcTBEtChVfUxAz3iE8w4xjdiCNAfksLfEM&#10;5TojBZwv7hgs7RsptMQaVjc0rQmHmo1NOAUh0EnFXwz680m3FK0mjvTP/97zc3+wvaUciG1ZVbzt&#10;BnfVMl844eBJd9RjfDHpQaWTlQBAxERsovBuIFyhyvp6fU/uPD0eCahPS8F4S+iaR15JHemkbFJX&#10;00ZXj0QwRMZLhPGqgssNKMwQKWORRJTlMIdck+UnnlcQRYPS0BZ56e6P+dh9XIXzjgbcELJbsz52&#10;w24gh5lMCEgbCkcZPuBII5jnGY6mvhg6pmzWTJkK5lgnvTKbckYioZgZdILYHISIHuYC18xCnFcG&#10;DJhwCoxVEX8kxvjayhFY2pjlmwQ4TkFZJW7KOeluGhxsOtwqJrlhhlpv5yE41UgEqnEGR+rK9UcY&#10;nQlNiL4MxYhRMFOpYcpEcEdma8NyeLZTFgtqbERHVtLgcCjiUQyUMBSJoBoO9WdM3aCQcWgBbxoK&#10;kn+AwdZnfL0ajtoU24RvRFIHJEhOWv4AKhbGCQEMhJkTDdFqKsYfpGiEpw3zTQ0lSx0SXJWvigUY&#10;3wJAJ3t3MQ7T4h2m9K92hoyzFstSu8YulXHP5+Yj4eQFmxZcfdlgtbr7oQd2/vBHzr7DsarfxC02&#10;GomGf5el1It6COPvI15WzBDdTK4GQHLyHsCcp+C0HDA+QTeCCKlcwVAZ4Nf7EyArWgaJITLBr5CR&#10;4FdpkYqz5BK3APhk+K+4QbKO4il8OT6b9R6gPk/ZDFVWc1b64ndQi7R/q2Z4RxJTSDJkzkZ8Txl4&#10;R5CoYhBQALA1mgnnn38+In4UeQWyhchBvWwUD+IK/wZgYlSEKSSXeAseR6OnQgD0VI6wLPVA5orm&#10;AMz1FMiMN1ktnrRsnbBsOEPa0nSLQQUbps/vAis7W5wrr4jfeFNreyekS0+xMmSWkGZ45CsYAnC6&#10;mU+VHhmLQKox1GcARujJeGC+teFEa1J8o1wqyQSqregU+poSjfM757clW+EqEYTSxscCpTF/cdRX&#10;MLu/NBYop9xyKmA8HmQJkRREHa886hSGq9nhcmaknMmGChm3kAkU0k5hzMmNVfIp9nI+7Zg9hR/m&#10;anaokhkqpQeKYwMFFKhyQxm0UErIQ0M4Cywa9cdgQ8RpjlWbopWGcDXhliNOzq2kebq/mHUrk+4I&#10;Dlnxo6BdyuP2IVfKZYu5LAHlKvlsKZcp5DLFfM7E8FTUBbOQJ24Djuhxx2jEdFg6mBUgw6LnP1UT&#10;j1R01Dtm6rvM5vMTaiBgnAnFEJLd+7Dzsc+OffcHPV3xHf/j9t1vurjQ0hU/UvEh1I9Vsk6mmsr4&#10;sx636TlZsy7YIGXMce0xhnWtqWwb32qTe4Iz6ccDt004YHSj6yrQB12YWAZQ+YVsHvJ1x/btI6mx&#10;7sULVp6zobW7qwCzn8fvpodejVjCxBLx4KwJ32URrGCsh29lGqmf8cPxY6U4di/nEv5yWyTYHgj5&#10;M86RvuK+o8XRsWDz/PlvnbfwmobW7hJCYXx4mbAkwRJILRaqNLjho72tX7i/60uPdFVibTddF3rv&#10;2yPr1jnBmK8Pe/WMg+O8ULEQgPKbtov+k92eRffoKZrLrESUS+OSmZoIyOgVsHw1HdYoRyuonBEE&#10;GZdNmPDjL1ZeUVkrYO2Pw42gYfO8U/W7R/G5+ZKbr+CygD2IBmnZeCc1Ih7Xh29OBvPa0w13jhVr&#10;Tc2pJpWyY4jAg60lO/NSKl5LLmZh1EwULvOxSzjsdQgBjvcMCEpTeBY/ZcJwm9WR34SgxcNr2UkU&#10;KnEcZrFSMczHZHu+irA5XHQiJSdcNr5mje2VCY+FQYBRHh3fxM96Vgaep1rPuZVXXt4SD4kTpmBJ&#10;qHSSr8Exg6W3I3Aziy5/1UQ1g8P1FIxRkwiBQpFl8zasqYpOtIxqmRNlFVbAsJ5mN0X5vUDBxquj&#10;U8QyOeaUE0610SklFcOMjkH9M2AbbG0+iVFTVN16csFpu+k1r3Oym/Irz7+GYvGoZgQCxokwqhzO&#10;8vmd11w276JL4uX8vgd+3Pfjp5zBNONPJQgRX0Zh2ygJj6NYlUHQyn5IVZmkqxLlAyhBY9YXoxh4&#10;lGXlaoAbjaTJ831DPnL4ysYtIDzYTcT0Yn1gN+GBAIKkJxmUKgAXfAkgJnNu4UFy1Ar0tO5aX4y7&#10;44WKUWnV8y0urEeHKjmPIzGF5OmITSXQlyYDReVxAGsgLJfkG0GyXS3IhInFFgOv0fjBSwM0qqwy&#10;yVn0LbfDSpI/WVEV3A79DFOreLMSu8jjLPXJnxM6/ytvAKcsB9vtvcHLixJn/iUUSoKKxrr9xps7&#10;zr9obrKJbjpqZIdVXE8Y46rpe8ie8p1ovSUwWG0YN0NjmRZt3CCa8IIMushzTGM24wEK+ZhgYW9V&#10;yefy1VwRd4Is3fLVwkg5nS1XM+VKpoz6EhIvHzvogj+ZJPG7w5/8snNS+3AhP1zIsY+UcmOl/Fgx&#10;O5JPD+dSmUqOPQ2WLWdTpfRoMTVSSI3kx0ZL6d50X3/maCo3VCrgfYjq8FWCAeVmno4zJcxwwA24&#10;QUC8V65OuhO9sICOVRGJYSmdK2rHm3w5h+04Tj+K2UIphzac+SQGjphADzW0Yogyrx49p9pei6Ux&#10;a8qU9eQpazmzD8Ixh9uL86xvpu781J6927dfuOrgW27svfISFELQ0CoXimZVHvVnXacYwDNVZ9VM&#10;kKAAVL7MgT32nIHX1LWlJm2UpBkGx5NNOMBz1qT7OAllKDjaAzGw+3v79+7Z27P/AI1k0bKlC1ev&#10;iLU1Yz2Vp4dBPRmrzHFjW0/BBs1KIS3NHAKsL/mpTSnjMHb8+qQQ1tgZGSBdShUO9aZ3HUnljgyv&#10;Hhh5cyF/UdUhFkW0EihA0gK5HAiwZAw99NanDyz4xhOdT+4KtUQDN1/o3Hits3yzky04I6woc9j2&#10;OHF/Cbf9fhet8DOwBVJbltSwjIxwoUWHmt28Gc4DOAbaAL/AVQYZmrU4NqaYAPhRESZ8FCfDKBqU&#10;scLyNF6NCwxWtUauXVOABQTRrPALAe6CepCDU0+nkAAEmKuixykwbRbEBvqNT1gvlkQxL6Re5W31&#10;WNboVhnFJqFb4uCg8hHBNk+lAR774IqNdTnn+SXUVgZWHVUn450ZFVqUbz1DHTw2T7oHffChzDye&#10;C1YvOBcqFZUygRKYBYo+nKb5clUftg6Zstmz1XLQRDsA6qAnqxHPE0loLvNUaWtcnloIpINX/7X2&#10;Yt7ROHlVrAQ88bLg4+FGkcxUHIfeysGIts1LQaaUMDowrMoU5TdLR/lVNGxsDWebrMZdJ5r6l/0z&#10;P7XCvCQivdHemU70u7MAwpoJG8YUPUB4ZhoCCwEj3A26yxdtvPbaRd1dw/v2H37qOefoABooSC+Y&#10;0akuS8FaCKiPRlZgO0AebVRQEhzJxrgmAYf8qup2GW/JhgmIxkmFMeNeJRADCrYTuwkVBKMJCgRB&#10;ysgOCIiN15VXXnnLLbdcccUVsKRQsKJdpfkhCEtJRCAZ0dXLxji2MEv4m1u4Ua4P4Fa1piENB8BN&#10;oWrO81I6T2JFcJDzL+nHcJUcOAnI5k2lhqvzvBS6DbwFKJZ3FArn0dKmEIHNnya8eN0rSDv+rNjq&#10;hycVWA0GKFkrvwkcGKIjQxOsXhu//IpF8xc00ZvNuFFBLZPmJo8uM7MVfRgFFMGmaAzQ0EtMsU4p&#10;z5+aYlHlMlykwbAmkpbrZNCIYthkQY2bVGMVzaDqy4UY5IPsLqsw3FkihncibjWE9JYIOFWzggYM&#10;4m8aboohh0E3yLrQI32RlQaQ7hiJWwBylWGNkZE9Xy0V2CvFfKUIusxlq7lSsIhQ2BdiRYkUMObD&#10;GxAWtwiImVAK3GeKjpdnlpUsts3icrK9EkTBLVwOIAqFfAqWoExwy+4LMtRjo1VG5dcXIMq00Tvz&#10;BRjIWZ2yG+deeCEwLATQueY81Q58Wr7y57QEUjPz/V6rubCAqj76qPPZzziPPzi4bs6OX7j10HWX&#10;VquN8/qyTPEjLajmVVuz+AmKpBINw24DwiYzLRoUa4Cs2T1EK/Rozfv0h8G1SnPsLkLsmJ15m15i&#10;AKy3qsmmM4Slwd81kswli5egPxBuTIyhlomnADrKi7jKaISr2RhlQyPVr9mRjVPCNS5WlIimFCkQ&#10;vYhkJ9EjcCLRVDA8VqweGRh7oWdw35F+99CBDft23PLoY+mdu1Mj6Swq6CG6aQDZt3GXUBkYbf72&#10;M/O/81xrIuJ/03mV2y6odnVn+srDlUIOgBHmgUUnl8Hrbgg4h8voM2/TXKZaMiPquIxOs7CdjpWG&#10;la8x4WJQJZQRK1b5fGFEg8OEIDRqoLhewpDejMtlxi/YA2Aqg0ymym4W5d4ZKHSkWBh4el5bGQ6N&#10;0qkJ/sruISc9GG9u6KyqJJoZJ2wqnuWJ9AreLyOwAdjeVMEo5GmsVoCWOTIUiemlM8JzUK2vmsMM&#10;1ajMFL1YWuYab5CFVZ10Nz64DZg0jAWjPmDRwGFeyQBkvjIxEdijmO96OwYPJpIZayOGf4/8FTas&#10;CaDMikA2D3WMuN4CtRa9Q62xV5EuYmyESYdBmNQz7An0QsDJU4FQweye6SSahxlMkqYqP2kJSMb3&#10;4+OUfRjgpwr+sTLuw2tPU6Wpds0ILhxlGwnHotWOvzmfobqwx76AWR6Yl/d8Z1SxjsNRbKyybImT&#10;6cvuO1R95oX5Da3O0kXphBtl3s1nUBYhPSmNtQhVBZ/PJyLocjqFyRGeI2FJJVgXKynFVqsAKjMU&#10;UbbAO1CggmxxXoAP5AqeW7t2Ld43LrjgAvIBw4mmlb4BQFAieBAwKcGCUhLn1aAwhXGl2E7OQGpK&#10;hTSfZMSWhFXVWkSjgBlMPaVbdSQSkw9y/K9+9avYbFEGbKcoD7mBKbkKOCYHNsW2JTEneR2OlRX5&#10;SBcWTVkuySWCVAntIzgJbKWK5KqNTTgY1MtTVDBx0uKqeX3UiykVb405FGeOvxWexpS2b1MGSGgU&#10;JKQL29mG/1cz4HmK9d6Y5XPQpGjrcvK51Nane9JZVIWaGZYRExktbBOPu14Djr/o9DS6afRGysAS&#10;HBvNSGWsxRmd7xtaEuida3Rh+wMe00Be3hTqST2JaYgrrEi0zwmOtnV2XXR+lJB1fKEyAyDjHt8F&#10;wTrNXwMqmMHsmEoYbsmz/dduNukusQA3XmnMXOzJ88xuEKMXYMX48PRMuxguUSJzA6XGQGMi1Zp+&#10;ulA+WIo0BJrPbQwuDhajcAbGOJfUKP/wfK/50vzMuvLYHYeARjsAJGEwucHR7K5xTYTHbJ5lZE6M&#10;3PA52i1TVkMNxnbXaF7YqYi3QWkHe0S65Kwu7Mz3LDghTxpJ02YgyaO0CaE/eDT09U/03fWVHUf6&#10;Dl1z0c63XH5g/QKcvOPzzPhwMwxbFY+U+RAe3UPwYOh5luPcFiixBgrFWImVWKHAZIXdzO7m3c/E&#10;M0dLS+b3LVibzsQZ8d1EMZsLoSlGyK2JOyq0iEuO3YeSqWQ10lgKFfLZvoEDg/v3uiP5rkRb+zlL&#10;GruIWoKPT1gRiDojGDblY0nkKVoKPHmThrdUCkeMHi4d03jZiOAOejCT7R0by6azbeibGe7DTwLW&#10;g1mm/DAeRpMVdBbCBXyMYbuFyJU88WGUxhobr+8jh54vpn48svnerT/9/BM/vePxdfsPrb5vZyJT&#10;aFvc3OJvzQ7OSfkKqcgj+7bc9fXYrqPNc1eFbnlr6MobMi3t1Xwumh4Nw5uY4hjG0vMRLUjmKeCe&#10;Sbqwpojj+FXH9UDq2GapQcaI6L2BSqoYgLKSL+0paxmTIyN6Fq+HUZyx8sr0DAY/+9nq01v985b4&#10;E4mcUyBQjOcglsW4Q3RlA2CJ0EZAAfRKNYaLTdeqiMdN2kHqJwUV3v56bcRbrXgfoVYgSu+Rv94n&#10;UWq7R4slFuRQ+h548fqOAaN+LPqN7gSelGteQE1uTBmGsRxfEul1PdJ2XIfAfnhdG99EN3v0p1eq&#10;Ca9g042/i6loDf2ex246AYUxGq9e/uYfE/ncPLqKjhcTiVd08yFKpRC6Cmhre7a+xkbR+L0hgprJ&#10;ywujKzM04/6G8Z6BHwSOVLk2c3lyyxdf0K4cJjSY4x+4zlCPBMe+gHEu7a2AzKWaHMCwZf7H7999&#10;97ef+tq32pav3PSL7w+dtxGfazHqKEx0OXOH6dreHG6qFin/4ODnP//5f/7nf2aSe+tb34oCAJqd&#10;wFlMqYCA3CCv/tCK4D9xk9QyOA/MB70qq39AgNhTmWdxAIyTbwhhTVApeJFM2MiWRyjSlQLPgk3F&#10;5gpZ8kL8iYuAJ598EsgLICZbECHnLYwWfpWk3jS6QABVV/zIghplpAVk1DJRxSM9ebLxmjyFlyIN&#10;ygxkK5yKozgeh+E2ZZNVFtmSHlyr8kO+4qSNW+SZQdAc5QFAqmpMcJnnQlSDocHN+AXDrxYeCT70&#10;oQ+dLaEN6lsa7gjuuecevixeRXnx8WW3N2OMj2LZivPAfc6//vPer3x5MJftxDsBCqmMhhUfukT1&#10;AyItz1v4M4dNZ3PR8/INNVQPL/EdvMDdc2Xw6XPLD3aXnrXR7jV/2TXtkWTsx/7Q/nXnbPmFX+hc&#10;uxKRLUwEcVfDeEnwyH49vH4trlHDMpR2pqkfTURF617Oc2ycGI+vqcwZfz7uNDYebT306cNj9460&#10;zG3qeusc3+X+gfCgUffBq7m3mAYsG1Ec6BMltPFZrX5K0FpIz5LoXy1cv/WbCiPZiHV0YEdq5aA/&#10;8T1JO7z22mtBsdOp+9m0x1MDrGNco/gMrwRziqbczt2F/34w+NEP78qODq6cU7hhS//a+WlfqHGg&#10;3NJbHGgZn3tfmrdRX8Lmtoq9JJAMRigTipQwKXzmiY3f+/7S/oPVK9Y+cNOFz/nRhSkljamYO7kF&#10;9Isy0ZfmHygWwuUk6j47yzuPjj7aNHZ4hb9hQWJeckkbUJQyMXYxoglXSflp0pcHfjJLm/UVXQaD&#10;IH+wd2h034HDfaNDyxcvWjyvC9N3vDSBUAolFCuhPIDonvKOEbdiV4T6JXo0uYMRXybbM3p0/+CR&#10;9h/uvOXrL7y1d/BcFG6w9KmEMhes7H3npqc3rXrCbeoPHCpGns4079oT3LC68bqrAhde4DS2Ohn4&#10;rBQo1glNQbhSl2eYU63jaUw/MY1xgubh0Vr/1ujH4FDxjWWcu75c+c9/gYD1/dT7w3fc7iSixsrV&#10;OMb2/El5lB5Cf6NabELWnY4NRtKD4wbU1SCsJ1DjrOTtBp8gW0PqpuAdk3eX01H02jPBM+BQL1ZJ&#10;HTA2Lh6dyo5txf5Dkc45zpxFBCbAy26DiRBcl7T++CS9w1kDYY1bE7M8RpZqfs1aQWrVqaHKk09+&#10;5x/+fu8zW8+79bb1b3lzYOXyUmMy6Jjg18YbDwm9+zx7QAcY+ulPfxoIC1Z7//vfD94CXALL+JVp&#10;l5wbSzjOBoqV7aT0oowpn2fQJ5UD+RZgNASbisdlcqX/cF538Quxd9999339618H/0nESVaauaWT&#10;wIF0bni6zB7VAzWjiwmW1qlS8ggeRCZgYs5IeZcDcaIcC7sIIpMV2cIEv+Md78BzljCx6Fis7zHe&#10;YuPdVX5SCiKghLBu3TpUIMBzUo2w4JsDqo5HK4gu+YNiQd48FOfJYGKA7wc/+MFXK4SlIw8MOd/6&#10;ztiHPvjoE4/Cc64pFWPUqafVo/Xn+FaDsNOT8U0XwvYkokDYA0DYD3ygY83KItEl8fsSIMqhUdS2&#10;CvJ8dLU0SdsFDS2uVVO0yLIey1ru32rm1F4vUIg7TY1Hmw7e2TNyz1DjnOSct3X7Lg/0h/q11Kzp&#10;MRrpk4eGvWlEZaiX3KlVc8mKHVQ8dRCb0uJpzquFq6PVD4sqNmdoh48//vgshD0Zc0beQW6NG2RD&#10;JpSwYi6nnG892P8vX2z+xmd6W0KptfNKS+akuTZabCi4kZJvBNOUyTZMcsyqvIJtDZ7TgLAod5aQ&#10;GP2o7+rvPntu71Do2vnff/PCh+OpsXSgeSSEtaHxnXLsVuPDjrmQdBtGCv5t/vRTib2Zxp41Cefc&#10;UMtcX7sv5sWCYjGGCmFNzdVrolNE+cK6isbIFGJczBvN3fBAKnOw52hPIbt0Xtf8thYCGzIcRwMh&#10;Q08T1tmfYfUYwOQFx00+3H0ECm46XRp8oikyWjqcHHHiu6/41qM/969H3zhiDJj8oTzi28Jqp+dn&#10;ln/hluXfTAb3O0cCyb548sLznBsvrFx5zigKWn25+AjxopEbI5eeIrTqqxTCUuvjMnCcOSGdrtGH&#10;FSe19bmmD/218/lPm2//5rc7/+u3nPWrRx0nYUh0I4dnCKo51rQL3ZPRI14+z4ozgkasR3DKtMIM&#10;bwyHQylnaLAUDrntbcZo2CyTDE97Blon1dgSOs34bOIpSpRdYs9+6r9Gf/TthrUbndvekd+wNusv&#10;N02AsKegws8aRQKjOeEp08sYW9OhgbC40Y5H3Nzo4PbnC/sPdje3R5eucJINxgWf8T7vKTZ7oghm&#10;RTBvvpBHXo/3UwYylFOxc1KUAYFO5kVNjR5zZASiPEteY+U4VmSk/EkpQABsKEwnIE9KCBRMZJXU&#10;qDkDPuZxMJQwoFInRd8U6bzCzwIWYTHRZGVi5hHoA0B/gjgVxpZfLLR0izYucYYbuUU6AKQnmVwc&#10;6C4xxGQFncxkj20ZKWFhSWMxuryHgD5Jz43yWcsxYBT3W+gPAGF5HKWS4gH1wAFwFuTKxp88hcSy&#10;dQNGk0Y+vCgtigRnowyXxQYbzYDPNMHB8ovwDqPTkNPYFObrHtifHhzABCNGxGqPczXD04vraLkQ&#10;eAk1+5N7NCg44MuFnbFm3+g8//CiwNE51YPJSh9rmhdvrlupp0LBw77AaFf33PPOa+hqRx5qQq6g&#10;Q2C4eE9GKlnRuOa0zUQA8Vh2VkBQSmD1GNGeVJ4AmJAvGslERp9J5fZkQvFQfG3cWeDPBNCp8pQD&#10;a3YSxsDYW415A9/4pmMt0rSpy0hhTlftJd1ktaZUQp1RJ9VSSm/KRjukzVvzyp9c6bMpjrsGDNr0&#10;uCN0Pfy4cMpnnb6Bat9AqLMlvGpl64IlHW5LVzbS7SSbG5pDzY1z400d8eZj97Z4U3usuT3e0hpv&#10;aos3tscbWrgj2dKbX3Sgf14xH9nQduSSOamIL5wMt0Wi4a5IY0t0kr051tiMX/lj9nikJRJpyMfd&#10;0YZcsDm3rC2+omlOU7jF6MvgLM8N45GNHedI4RA+m+IxwsJPtidxwBRmasCPEjFDkuF4ErXAVLYA&#10;lJ/TOae7vT0WDMWD3N8QDcFZJALGY1NLKNQcdhtQzwomA8OV4YOjR/b58bTYurL9gjnBm/pGz9s+&#10;2NZX9BRkaLYVZ2HH8HXre85fPNaEg6G2JdF1G5ybr3LWrPZFkuWhrDOaN1ZIJtoyzNcUNJ1h884g&#10;p1rH3aB+QkLT0Ey/JpnRzzSiem+MTRdL9/wgfNddzsEjRn+Tc0uXOMvWotaCmjB16mmDSPZtrLZO&#10;G7tZIo6rHz+yhmNCbuHp+xoG7oU9/h98J71zmy/ZGGhtB8gU0aI1g9gZxsJKn9mgL79RCTLY1SM7&#10;mFJ273Lu/ITvri/7hsd8aza5q1bi7IzozcYZguaIU7OdNSwsvVef10xdLKC9mJlotJTRl8tlnGcf&#10;2/bx/9r73R8tWLtp1XvfE7jwvGorETdd9PKMrx9MU2jWRWy9/AMjQ5/97GdhYUF1BGhF8VTOp2AW&#10;peUpPpJNSFSmzXZm1azPJoJTf4LzQMAyaRJs5S5FtAJHoplH2C38Vd16661vfOMb5aKLZNzLgczI&#10;gMLf/e53v/nNbwKeSAaI5KQoVZG+dkYHYYvHhUOF7GS2Jk8cZgElKZJmcWZ0cVq8EX4G7r77biUj&#10;+AI2WKQhW4pHnnJQQHoF1wWbcgbgS7FBcpwX4Uq1gAlkpiZXspDTgGnQM+9IPmQCx0yAVggwuNtX&#10;MQtrVKr9hWI1tHu386//0vuf/3FwYLDdcTqNw22zAtVqWyOmZ71qjGKnsU2XhT2ciDwaiBzauGXL&#10;L/5i19qVJdxB4oKbaBSYAnjMK8/m1x7XY8F6/KoVtpqZ0KpGIskHLNa0wBFj2KS/pamv+eCnjgzf&#10;M9DYlUSRwH+F2x/sH397D6F65BaVIQebqoj6Mc4+y7KwZnQcV5iZMBrydFswHajMasl6Te6lEaJI&#10;cM0118wqEkyj5R1n0rxTDBuDlIhxSYTJR9ZJjzmHjzj4KDX6ztgY4lGDvuCpbeXyeFKfNGOs7z3i&#10;03x/Y6UIljNx5/w/2N7xxW/MObS3ePvmZ957xSEHf2pol1YzHtabZJtysjTjfrIUyD2SfmTvyAML&#10;grlzGhbEgl3GDxJzgoltiVE7Al0vfjL6NlMoEniKvIYuNriI2IqB4KEjfc/t2Nk/OLBp7ZrVyxab&#10;EjLw8u5oWED7ofKKkJj4BEZBMH04dWjn4O7DI0cj3Tet7Vq3vHVLNT3/4R3uF+4v3f1gdOeBOdFo&#10;at6i3B1Xp95/ef/Clj6HWFQ4jm2KpZONSdQT8e4BQGP6oiMWjat/vzuFYtKrlIU1lkkmLIsx4vI8&#10;VZkBlggJjz0Z/H8fdL78Nayo0rSiqBu7/Vbnl/+Xc+76SsRYw3BX0WNhjbNd6dWeto1yUwaamJMu&#10;oT3uJLO5wJ13Ve78fzgqTP70rwTf8O5Cwi2VC6hb04SMR84zZzNd01SdZ0RnnM0Zv7xUZyoNBev8&#10;00ecp54rtnQE3/8Lzi//ojO3c8RxGlV4O5Wc7Hc5e1jY8cWYGbO8FQ2/nvzHeE3B4DNZKI/tP7D3&#10;+e1j2czc7jm+9k5srww5BkWPXp6h701DxiU1kdYIbUDNXn755fCIUkiVgh1gEYgJvJMWgXxgMS8K&#10;ShrPwONOqeTumJQKZGBcJYcJKG82TspFgNxmgfkw1ULV1cZth0ZV1FnFUIAuggEF6VIqnBvcdttt&#10;yOI5kK9ZriqkLbeIcAWtcsDT8eQKpnz9619PgC4ijSlPMiSx3AjwdBKg5ov2KrCYkxRGigGYLhEe&#10;FmgL9AS8cl6/EjTzSxrY5QMHDoCV2eQIFixLVUC7QtCSm8J08SCOqRwy5DWlS3q2mHPVd7DjYWEN&#10;hGVyqhZbWvBfHd+18+ihg6MovDL9elnV7A08rsBbjE4+g0/Zr6fLwo4F3cOBYGrOvPnnn5/oaAdW&#10;SIc+5Pn8s6ssKY9aqrKefxVMNF3qGPrTAkQ7JL2IaH14PohE09Gxrani/ny0IZpcn/Qt9Kd9mClY&#10;stXroJ7+j1l0jm82E8u8alEnntVWTT35qgLUQ+r6xEopcMxrzrKwJ3HaYFWCiTWhrxhOYczxPIEX&#10;v4726vzFge65Tnt3ob0jNb+7tGh+cO48X+e8KuTYgkXH7sVFi8sLF1YWLvJ+2RdXFiyuzlt8sNz6&#10;5M7GwWF31cbKxmua/YvmOB0LfK0tvoXLfPPmH7s7cxc4c+cfu6fmtYbmLvR3NI+6oyP5nkTI3946&#10;L9wIOxx3YnEHS4NYDH6iFI44yYS/sYmojJw5dvclE06MSxEnYXS/q4nk0Xxh7yDL+mwnARcXLvDF&#10;Y+VoyEkk8rFoKZkoxVqJYeNrbSi1uDvyvY/3Hz4SiEUXbty4+k0LOy4ONKzztYSbV412LkxXCsHC&#10;SOequaO331h4y23FZasJ+dfqNM5Lt3f0J2NtxUAFmR8hUDFJBnCXMNIkcB4i6Slcxb1KWVjT8b2p&#10;3vuXighiJz/YX/j4vwW/9ZXREUJsh3CJgx5KeKQ/xbB3zjn5eMzzo+15E/Y6ghHcnzYI6xUcnRkU&#10;egksapZ+Tnjfbt+dnyt+/26351C4vcNZvtrX1ooPGIRmwMTpmf+exJ6uuvP+9xYPvAkzXwgcxSr1&#10;wQer//HRwR8/HKlG3GxhLDVYam0OrVgdCZqojjWqQnTelIvMGSr6aVybTO8NPB3o2kRo6BdjLuq5&#10;jsOtJAvr1o7IOZsXXHNVuSm67fEH9/3oe+kDPU4qZ/w2eLRtzUOH8YRdq1P+EQyV/RYydEnqJYiX&#10;x1bwGWeAjBzwK5k74MxGQJDVv/xwWTpWia1Yn8zlpQvcIEAsHwh6f+heebYS1SpFBeuZ1VJNmp41&#10;kYswk88g8uEMmXDGSlpJQG5S5AVP86d4WduYJHjljIJ4ERgW0y42VCxgbdFnRfMBKgtITQBbUKmJ&#10;rex5ZgCzKni0gj4oHgRvCm5WPDO9Rb2AeHqf+cxPbaR/tD4cXlXWr3duva19zdpCtfKCN7Vor/GO&#10;td5/kt/IaNWPQ08qXj4xcBrn/ZiNtqEDe4Y0EtnXEo/rxkgiL7MtbfaMTa/zEkog4WBR7rU685Im&#10;oLy3KbFQqbQI7Bl7MOERVkVHt9c/vb4M9Vct6lWzV8lrBXspFD7JX+A1lr0hk7xp1iALf8YfKjj4&#10;Jo2xslMzCAVDjSZokYtDikrShPecdHcxjKpiHoVDN+PTjR0HcLiHjfpC+NLkfNiHJnfE8UecQBS3&#10;qUYhZ/JdHg+O2eNJhzCtULvMFPjFwJ9MOAyNigs29HiRr3mNl0KYuAeGMpYvjGN23FVhUI6nuLLn&#10;loQxGKU0mBHPZYFngG38Knnu4rHkgmur5INuGd+tB4Z27urdCTfd0bll/aq3LW1d70TiZZxiZXri&#10;wcElq6qrN/hXzi8umOu/cF1l1dwxp5AuIiHzV/EFP6eYdLJFop0GAAxh1DWKnnNoGO5pLohfFW1T&#10;+NXTLkJG5aAU3d+LJp+zcmPpskv9izqdJd2Bq64xf+YK1YG+rCeMNCIwbzQunzbwWqt83K3UUKDn&#10;JCzSf8S593uDD94bThfDOaf0yAOVH36rOjTgpa6eHpuzl28m4wQBKwHjh5clxN7d+W/d7XvyCVyS&#10;488MvySlrU+XvvG1HMSgTIkEV042eFWxzxoI662lvDlSEIHNC1xm1OgJG8u4Mnde1yUXLjh3bS4/&#10;+tyDP+rbd9AZGkVmZJxHeuOtx9O8OAQA7OQ0AAwqbU6FG5CXVikGKHgV0E0x0ORdS2qmHGhTGg6A&#10;s/CRUKFQpyA8slJuMvkCtgqbKsqX3BeAIHkhCfEFMZmJOcklXA0gwYcilR2VJmxBWMFfebbiQGoP&#10;sK1KrACwylDAms26zeKVBaM54C0osxwOoMmAkwFuxOEXxxCubBxQGBKTEigPH4znASIdwASrlkRL&#10;i42WWy7F9HoVQ1jjutCIhcBmQ21txdfdOvfSy+Y0YKYxDl7r29ipmEEUKdzjOAX+wKq0LtrDpJti&#10;UkihWRtfX5Z59fhVWdnfegwqyFjDwB7iNQEVvA0YKcVXgw+0eTSsoGftTO10jZKdAHktCLZPt6XS&#10;JVulltOtL6TKpjT1hO6p+BCvjWdkyma1DLQ0Ilq4gwDRJ33RlBOr5HzArpAxbsrhu9u4lSygLzsF&#10;gjXOL70d55dlxgvje5I/ywCUTAGv9GFcDZWIiEhA8FI2ky/miqXU5HtxrDjZ7g6kndGsky9Ui3AE&#10;Y6nUcC6TQuKPpwJ2t5g3v1iolEs+zPzHRv257KR7NZ/xFXN+3gl1tUzayWUjOHgpl8LE8UCFAFXg&#10;bMaXzTjZnMueybiljJsfGj30/O7nHh7tPTC/qWtt9+ZF8U1O2j9W7Cv6Dvmzw84wQ33IbQokYyPl&#10;eCDRiE8mQoB4aki5Iaf3oP9wuuQWjMf+QimQL+SqhUzcLcRD+J97bbSySd7SM9s3VCBqyGMjhU0X&#10;O2/+6fgb3+msXxPduDb2pnc5b3lfYsOFvtRo3qix1OpJnAKN8PTVmy+D7zgT7sC43cBwwjm03/nh&#10;d/fv3AqpDjPrbn129EffSe3ZaVRapiuyOwWNAf7YIBPzJK0SnXTK2bXj0BOPoFXQhPI3ii3BeHPI&#10;bdy7K/DEY8bRhx2l6wm4k1fUMxDCWjbrJQcEnzaOrYm468Wdq+1mJI3E8k6c9WsiWVq9uvt1t27a&#10;sMX36LOlT3/EeeFJ6PtUKIZzP3wSmZBD+MzEpjOfhQZlFvYcZ6IhQGiAuIyf2ABnIlylCcCf2sRo&#10;itq0Xrd0C8mQpKN4hycmQB5/kkwxf/lyOuZA/KvVTJDLAs4LZWpKlq8D6TPQFJi/maElHhU0tPQt&#10;2JGromBFuyo4AgdCz3oXMcTcJUsvMKsKb0OR8eKgUjwzoBaMPy90GFBmVTguAjFs2bIFRVuu4n1W&#10;5KvyEYQV1ueJIpilvwv4EE98Vmx2YUDfo6KEe6SmLJ0Kq3ypNaXrHyQkQAV5kK8JL//t7c6737rk&#10;La9vdapHHOMd2iPXjX89CMgScb1O9saXNU6sqlVgqNZIrEKETVmBIFLXhprK/v37UQvRMSoirFik&#10;6IzGCKBWxzqpRRQb53XAikgONyTNN80VF64mtD3K3IjJaIFGWletmAB6gNWyx/N6devprHt6qx7G&#10;rQFlVa/gqU6qqdev4K16gOpQYJf0FgprKSiwy6ZjJePeelu0k/0VXjv5x2BYNZ8Z8wIHz3+mq2PM&#10;CV3qjwYdRrQgjqLCcKuEInqZsHXGUZKCKXsatPoTPhRsl3dC2WqYUQT862ncYjsZLJcm3yvl4GQ7&#10;QTyxscy4RkYRN4Irt4ArMB5kYJDna9N4pEcXwmuhJrC7VIAm7m7JHygFiElEBCbPMRNRNhziRAJC&#10;i3jE8rcY5cUQrX7EsMmR7lF/ZXtm76Njzx8KuQ2Lbly2/D1zG84LoVxTGWwuBELFaMWEGQlEhirB&#10;vsJYtRgrEvIODUmoal4Ql32+MqqciSG3mjdeQg3lG0ui/TBaDY3m0ImtsHiebOdN/AT2Me9jYpqC&#10;L4y9nUFvaNGaPmg2D8h5JiWnCNJpCNWgKjMMunl9Z1FvVRodWABUO6gVnfnauJjmu+H/fdXG4O3X&#10;pN5wc3DjOU5ze7BtTmXLxcW33F5943XpDec1BqMFfFh7irBMr3yymlXraemkORMn1iVIBnFkQpXI&#10;gZ3OXV90Hnh4eZze4s/4IjhLCz30ZOMX73L27OMTnpYyvtxDjdK4p+FQqmS1Ehgddoq58KWX5H72&#10;l5wrLnbWLwhefZnzrp/pv/HGdCTnjAxhjmEkNSbGQy1YGKO6R4yfnO3Mq7NpvqcHKzSOOm5T47x1&#10;6xZv3tKwdPmTjzy668GHnQOHGrEgRR8faVIsSVBjTx5vvGwZWZDiCHoRCOWpB+AokMomXVghVECb&#10;8J+YWimAyl0A4FVaoSSQbN06rTQjvRfSVl5XrSbAOD/1otaIfWklY9P8bWfrY2vl2AleI4Whp+s2&#10;XkHogVejwIj7KS3FtlG7LI3Kq8lBAa8G5yqFXW3cIm0KqViwkVhQWID7eAo8zQ97ipJrYUD5td4w&#10;rcgjuaUWok/Gr/1kpRJjIlMW84CJFBWNOavWOTe9fsvSlcFwbMgXGDZq76UsHxDPFrmSoaxO6uZh&#10;StOWeQoIsFgogjWzuazCZ7CBSmH08RTBBrMOYIV2tZ4lpAAt9Wixs6LhScxdovbtJmhrdaY9VYOa&#10;7N5DkIb99awhje8Oq7qAHoOUGawSghCnmqt4UzV1QVJTfg8x86eQqNXitRytPRCorc+5nog9qTU/&#10;m/nJqAHTEGo+Z7wwPp4TGu//ySHmVOdrw+2L2G1chczkOdk+jZcx0jwMhQkY5wTHvNh1yYDbhY1t&#10;utSzu+/pF/buHRtKLu644twVN85rX0rYPMNJj5dfLkJfbjdR5wKYZRKdDr3JcskoFFTdUDmI3LaE&#10;2sKkuwdN67KtBT44zfM7X0FCQmpXOmbiWbzByotB4M1W6rPW9lTd2YqhdaBBQOtVwxs1M/ngeUXz&#10;OQRKMBoJNrUYr+d2uLCf9DQKZPQBjLKKj5CW4JFModK3/lz3osucZSt9K1dFN18QW7UhjQP3I4ey&#10;KKCcadu4GoYJNsb8wpjd2OysXjf3De92b3u7c9E1ztJ1zsYLM7e9PfLmn4pd83qUzGMe5fziZrrv&#10;S70fzuw7nuYm/spfpkzEMz+2oMVMIUPvduYv6Lzo4pYLLySw+u4HHh7+4QNOT4+vgHAKFY4AYTI9&#10;Q2vWB4YbF0wJhgxJKXMuq1pglQQUhBb0Jl5Wm1xQaZN7LLAdKQXmhIblnEt4tP6AV9aEbTvwBJ7P&#10;gt16GauFp/W9sf5YowD3itO1z7WhZSkepcXSCxQLnwrJqrBh0v0VHiWxALf0KCyIVxAHed2Smq9q&#10;AyxLGtLrpVQe+3av/OOemhz0LfhVsDQqSuw4w6WoR6ExFSbgxI2bAcJigRVLaewIognnnPNCV1/b&#10;3txytFreGwjiscEEazXBZNATOsmbqXNviKeEaJGkM2mEpqMjBr8KkkpNxfottqyzl9443+CXZEos&#10;aMu9FtHKnZwyESOrzdNA4IY0VSMGJZc3yThjrnq/xs3yWArlFDKUuoIysVBYOFWI1pKsgr/Wk50K&#10;qZP6EPU6D7pXW31WJ7nWZ7M/WTWgQcRzPFRTsR5XLa/RtiJvf+JeG3pNMY14oOaKaWpXPwrKdexe&#10;u90rkfTRvDc3erFVE5BrpExseh/ebxpHy9l9I9ue79uZKsXmtl+5ceFb5rRe4JYTpYIXfsmE+IP6&#10;RdpmFG+NTNmIExHW4JChpubrhQE09LA5Ewn5QvAuuHjOB0KoHOd8kZITrZiIqZPtnvN/Y4BvDrwH&#10;eSFJT5s0TLBVOmySKGpWUi/WJY26dh7UCMyfsp8W82LnFB3UI1TCuRKMKJPKZdKMbx5ZAGftTeUW&#10;/tZPTCeryb5svibMqnlPk4i3CccGN26p/vTPh1//Vmf9Rv+6Nb473uz81M/FL7402pTwmdDfZ9o2&#10;zoL7cLRvrHKdRKOzZIWzZq27erXT0Y4hUioZzy9fnli7JrRsJe5M0ST0PoWBruoqHJ5EnHkSsz41&#10;38JY+6F6hdylWhxBVMESYNnyjisun79i9cCufTu+8U3nmaf92TTsdrFcxSWgV7ks+yzaM9EyJWq3&#10;HgkAspKSaxMXK5JSm3RhhflEu0r0rCmZR3BG572Ga0ScHIhPmtDBtGQ8VuhpqSk7wU+oT4tfLeQV&#10;fq3PTZfYKIkCMcgACwAqXwcoP0hnAKqV95KOhF5W2ggiXOvJ1/pLUq4Qf2lBdv3wcWrawCt5isgA&#10;lV/qHKA3BO44EcONAwe4KbA+GXbu3Ll79559+47s24unhv379x3YvXvHwYO9xXL24gsb589DkWBf&#10;uYhXKaKrlrK5cihIdO9TsdHqwIXG69kw6LUWvlivJgmDVmt2caW5RMgV2lVO5TiwmrLCrMK+FsUq&#10;vQCutA4U84KnAETTKYN9x0ZJYApAArvJHZsy1+26V0oLFtpapQXBVp4O8BWdzK/IYxG0wrK2a9RT&#10;uVYQeXa1w1PRSs6KZxjfMbXJz3MJ6gFQ439rKvp08vNK7t0JDPJUso13JgtDjzmYOntvzrCR3WsH&#10;mGUXUfcthwOhBGLA4Xzfnv7d24/uLrrzFiy6asOq25sa1jpjTml0uFLK8miyUAlMQAWLlL3Xq8Xq&#10;AbOrxHpYIVki2lEBUJND962MZCNbrRQwaxsH0i89MJDf3K6I2DL/4IlTY/aT3BiYaDTxCctqgmOY&#10;ktYZx+qnlr4hMWOUuANtdHDOWIyrBaodq00GRk2TWvBid1UgFgSXJr6yKKST/LpTZg8Bb/Q2PB/1&#10;qI2uXN18zfXt19/sbNjidHcF2xqdDeudW25zbr65aeXySOi0FfNlqkcOuY0YxLi4YX3krZJYbJWz&#10;TmHULYwkCiPJ4qhRZEcAOU6ye47MhArMvSexHZ6JdTat1mZiHBqi2h+LRqg2I+BtbWvesnnZZVdG&#10;GxqObH36yEP3O0cOR0sYDXgh7+Vv3vN77CFKv+d31awUtWnVKBQrGy+rBSvTLrF0UnUlE7FHVnwp&#10;NtdERvKuUjCBUSE8i2JtpxLitDBUWIrNJrD31ldLPf+qewWOtdmUoseUmzXtEtks+zMUBiBlBWTR&#10;iIWdlasvufGCo7UeGKQQLPM1sbOqAcEjFdsM9ePbtD7iaUxsa0wgD8BKHLU777yTKMTEm7333nt/&#10;9KMfEVyNA2LPfu973/vBD77+vR98454ffuu+H/3ogfsevucHD3zve9998MEf5DPPL1/qX7wY336D&#10;rr8Q8LF6QSX0pPcv6pvZGZ4URIgCABjW8J5eQGArqlMTleIpkwoo0GoLKFwwG2oDoHZ0ZDkjBpc0&#10;AE0pywpuCnpKzUD6CQP9A8BKPj1U9cBAP3q2R44C/cnILABkEUgGNXQ8rttQj24VEk+6ChZDK3ax&#10;RJAibm0yoWoLYW3v0NRlORt7fBqb1uyjT6AGjKX/uDx8nIs1JrxTsaRTs6ceopEdrycZ8hy7GVA3&#10;6V7DzZpt63czqI0TwZ5ig9k4KBf81bifGA6x5ED+4HOHHtnduz9Tji9Z9IbFC65taliI2VE12+cG&#10;c8wDpTKmPF4xxjGqLbbnOdngWA/i1iCoeUqekMwRfzTuRMLsbiQRcZPBMkviyW1FXsxZdiI17vkU&#10;6bwe+6HFCDBBMPLYteuEuYmOrMFEK2H6uEYYi3ql4qWhSRiXB3FgOjuQFTVNsz439ixmIjfz6wm0&#10;uJN7C/jEtCajG2JMeZob3PZmXMNmwYJ4ukfbGQu+qH8sES2ik2ZUss+wDZMOg0+8dZc3v9OF8F2c&#10;cnzYi9PICN6L53O0Xrxy+9HprnU5daJxYDMLYV/uu+KZ3wxQYX8wETL+tnHP4uts77z+hoUXbMkX&#10;0s/+8HuDjzziG0uHaeRezCAz63sydw85GmyH2F/RuWzY2HrXsCIvzRJknC7V7ZompZbHsSguYTsl&#10;FqQTNpoAZO1K1J63qFRPORbaqg70XLvWVBNRYlGw9ctQO6NrLOCqvNtSQpWKAvN2grMKBiaVXzHN&#10;ctQgqGohrBwRCLxOeJwKVg/Hz7D+OHlxbI0xgOJWjBgThKLA7InXhH4Wey2XC56rtWRjQwQYb07E&#10;WhKxZlh8VJ1bGzO3vm7NW9+2YckyfJHvDwTyoFhWDye7Bkz45KpxaiFm1MTm8JhTqE0L9ayqKM0A&#10;pCj0aXlQSflFdoqOFaCUHi1zjLxVeGDUbEK0ntuKo719xlUw5lsAS6aZXbt3e751Iaj3YzTGGeYn&#10;6Frdok05SE+Xp9QrCdjjejst9TIxOnojqdVa5tV+PvXEWRb2ZDe5k5t/bebz5r9akGKB2poLg+M8&#10;kAatF8DxJRTBVB4SpoKwNXloHaj1VM+duD8cC0cJOjCY7d3W89zu3gO+cPvSpdeuXnB9K/iVIEzV&#10;AcfNYnxhBPuE7iO4ESbJZudFzAHnze+L7+UFQFIyLkV2OolBJ5zP5gtj6XyFHKIpf/gIpkGT7txl&#10;UFHtEV4OAZPbyf1YU+eubkhP/+hHP/qGN7zhne985+/8zu9ABNCRmTjowv/5n//50z/9029961v/&#10;6I/+iOA7f/M3f/MzP/MzH/jAB/6//+//gzIQAmaI+Ou//ut3vetdP/dzP/eNb3xDwsxxLtbQRmjL&#10;46OUBQLWRiwGDK49wzZiXdRGJIM9YGSNV2VfJZXNVvO5Cj4tAhUiBVQBhXBN/HGGFb9mklXPooJo&#10;CP/IGstPU8SFEjaIvgIBPUzUaZ+x2IMw8cQOL24eWX6ytjNv2TLNNzXhDqtY/BlfR27FrHaKVVzz&#10;BZxVqxdcflHHsrm9e1944Qc/LG7b7uAVBSNUKd8IBXpkt+VNQSKiYLUJ0VoFA1n5CAtKJmsvSW1A&#10;KqQKcCDytf5VNA1LGmJnX52sJ3GFRIUORRBaLHtsxVi8WI9o65PVJ1B55ApXGFTqE3qKfSM5K5Cv&#10;XG2ybOMugTkO7I1aDEzzi51ZyS3i4UV4Oxho3hfExu9FF11EmIlbbrnlpptuImQu8Ro4ft1Nd9x8&#10;0223vu721918+y03v+ENt73hjjtuufW2q2+8fuNtty142zsWX3ldS6L5cKG0s+IbM6vsk7xhkQi/&#10;xOBuFFMzmUK+AOVj7aIE+AQNxcdLGUDYUW1vwhcUWJQQn2TiRYC8sgkzzKuHaI/2Hu0xVGsvibDH&#10;5hbOA1tRveD30OFDELoiYnt7jR2Z7MnkKs7q6eoRFFs6xxaAUiQLVdU7VIu0N/Ud24MEcPlVz6rv&#10;Xye54mezPyk1YDwJi0E0wjXjhRVDEghJbKKmtXvxtzSWaiD1kKzVUjiWba1NB5oU6ndPrc/IUWvz&#10;hXfRF6tGfNWxkfSzO/sf78unGtrXrFh+w9rlN7fEGsIBgnUN+tBexcVtFS+3BLQtQbAF3Kq3w3bo&#10;wLwRukvsxuLL/EnwL7P7OO6M5srRbbtbvv/I3G8/MOf+p5JHBqIOeveYeE22cwu7EUkGTc4c8CAy&#10;PF0bNe4JZ4q4FUd49bWvfe2Tn/wkIX4EQBkcoAk+85nPENBxx44djADbtm373Oc+xxk2QutJPYn0&#10;H//4x7/97W/jqpyBQrwPU5UZELA28KyxvVWK8U/Fv1PGfThdtWCGJxdn9KZVG3ac/3GpFI34m40H&#10;uapxkubSwJ0G3HeYNnAanX9NUUXG84g3w9ecNxodcPAr+h4NntJ21MRXx+eH0YfBX0ajUSYgCIfH&#10;utbNrSfxA5z1EJYXCIPEAiET3492YpAfLlr8pWSy5ZwNGy8+ryEW2f/U09se/PHw/n2lSk4LAjPr&#10;1XhUU7lWai/MJ0gnbMcmXCsiVhDQeooV4JNSrPCrvpWVb0qGK9tqb9VoNosbBGE1c1tBvOVTLXtQ&#10;T6zatjCBiK1/bj2hq7fjLWx6/tRb1OtOWJUAWwPSN7AKwQIQtkiWJ55Qnnqy+SQ225nLmhdR/fN2&#10;OA6DFQCqQjmz6CfYGF9HaF6qz4aBJhg6EdFj0UQ8HIniWtiNxgLBcCnRVAlHKqvWOjffunLj5lZf&#10;eLRaHao4BD88uZuZ5j1VVM83lcdNersaIeW3snjptorL5KReWa3CtnmtnXSXVGCtsqx1ayAUOzRY&#10;04WF8/Xqr2wSQ+UahnUYfVzRuh7tCuJ9kYjlvBhiFUO6CjxFZav3LWCBuNAtBdMy8tjF4bHrw5Nb&#10;6bO5n7QaMD6FNRhKal8bz3G85U3w09iBNBJPefgVHDzOWUxKuE6FYGUrWftVV/GgbDlDXJieoyNP&#10;9WV2R5paVqy6etniK5OxJU55pFoZLFeGKn4Ytrgv2OQLIiAkMAEQUwJlY21lPIkZyXLtwNqnSeLM&#10;n6mBRQ/+uOnOzzT+67/N+cd/7PyXfwl/45uRHTsJkAtInWxXZGvPOY9BruBX8j99EFbifvTQCBuJ&#10;8Iqao4OjtCbVAgJkEk+H4ZRo6u9///vhaN/2trcpoCPDgkgWkt1///0MFwzLELTXXnst3V+mJma+&#10;JkSFWX7XlhueyojBtcc2TDsXn7Q2+7IZmwCttENKCgULCRss53FDaKJp+IN5NKrxLIxSr/lsZx4F&#10;61W1AUueO0Xjf44zeFI2dV31F+C/actBEy8qS9xpvozpLDWLeYGgWtWcTJrrDAwwO8kC+WXUgWkU&#10;prJgZ7ACN5GRzQyO404asz/aHGnu6C1ljm59Krb30MKO+aFVa/uD6aefe/bJx58mGMyN19y4cP4i&#10;06682q6X6dejQMFZoTeBWg6saqnlSm1D1hDMec5wzPT80EMPsbLEwSq+V+nD9FK6Is2CfNTVSc+K&#10;k5hYiPJJhvxat8sMi/6sNPaXS7Bb3/zmN0EDeHLFHy3JAAR6rmZ6D9mUWO/ydIS7DAEbN27kjPC6&#10;8KggC3dZ6KDbpcvL07XppKWWLdq2T+ESJUEKz2syMEFbMnidniFjmk/lXVQhHFByqggilkU/lQZW&#10;w8sv6sIi/2rrHK95ysa5Jl4xi+ugCfVezrCkbm30Z0fye3cOpMfipXJTCG84XpBv4+LRjFU0IeOd&#10;clyrbmJxpxtgNhUKHqj6jjY0uwsWBBuTxisrFKZZLRnlV1GtgqoCpvJWo/asycBeVXOtx6+ib60v&#10;gnrTriwuP7KV4FiwJdXclGkoVosD8cGB2FA2BGr3YhkQ9BsCOAdixlUBGRmeVc1M+Fi/1luC1Fu1&#10;nKAMQrTabG8igTqj2raWgiJ7dKBFJuwvsBgNb5Yiky7/ptlGTPJ8ybA+jCpArJpmmFQ0vSWE3ey4&#10;MVPPPYGintW37OoPPH1/bv9WRJOxQCwxMhDav6vU1+McOZg8cihy/PueI87envadhxIMgNnhZ91s&#10;vy/bVhhbMTpcGB0OjtR2d2TIHR52R4aJQusfGUFyPXHvTceGRhjcgiNDznBfuZAKp4b9vYcye4LP&#10;Hq6MPHEwe7D/nID/Z/ylO/p72g7uT/fuDvQciB852HTkYKLnoL/nYLXngMuZvT3Ogd7o/sPJQwcb&#10;Uv3N+/aGH3+0vHOHW84NxsNOJR8+cii+Y19if0/j0aPxvp7wt3ZU77q7+6vfbnh8d3X/QHj7vqbd&#10;h/xjbj4ylM+l5uznKfuJ85Q4sNvt64kf2hva35Pcf8h3+GjwwCHfwcP+gZ6OPc8ntz09+oMfr0g2&#10;5c/d4nbPD1b9OQaoKmYhRnH0JKonamCBW6UzYmLBvADJygx11VVXMaICXj/0oQ+BU1Eb+D//5/8w&#10;f5EYYwysDrCXpV+Da5koYWc/9rGP8Sc6Bu95z3vgETRSaY1tnDWUA0eOOo89VA0EyxdcVu1sI2Ci&#10;Ahm9ZLML9dPTL2o17QkUjGqLt8DwO/v3Otuf8xeqweXrnBUrPEO8apAgwh6XfCZt3oLNwzzjb8Lo&#10;64klgLBPPZ7bt8vtnONs3OzrbPVWEGaUrAk7LDNolGlP2nYGQtgTelc7Y3gHZpIum1gI1Tg0ftF/&#10;qK+wr6/shpoXzw82JXY+8+wTDz+K1uyNN9+0cMlCJiGMUZj71NYnbEJ7FvNpUc9MOWli28dEoQv6&#10;QFkRqZXArXRL4Cm92npxl7RFyejkLDqBsJdccgm/whaiS5VsAoRFLIvhEcCRbIlBQA8XWLHOvARM&#10;keo+8MADaCUCK9etW0caIYD6SVfzrt5Lmq/1agYiXOvfV38qB+EhfnkWyI8otQDBm2+++WyBsHoR&#10;i1BVgXwg3oUxFNoAFkGWefpM9sUnNlMWp36knkTLcEKRpt6+yvbtg6VCFJeF2ESbxIBGImgyUuGJ&#10;negIUyxMpwth0+HQfgNhG/3z5rkNiQIufAhwAFYcdz8l1FjP9KstqYmyWRQotGq9EOjYOoK1GqiS&#10;GxAwqVrwxbKx9nRbS6GZmAZHI31HQn3pwKhJYEQPNT9ZJthBqULBrD8sy7baM9ZPllyYiTm2ugRq&#10;ZiqzXW/oT+FdNnVJrb5o7XQ6ICz0z5Tfa7rDjFmGaHDx6gzVJTyDGprwJdaTNtcZe+50y3mWp+/t&#10;8+/fFjqw00Xf5PCRzLNb3SefSjyzLfrorsjjL4SOf9/1bODpbdFtO0uHjvSkxw6WC+XUWPPhntjR&#10;gWpPv6+29zn2+MjA+El71TvoHfIfPJwDKg0NNQ6NtPSNBPb3Dxwc7Nlf2pWvrB0auL7nwE1HD16w&#10;Z1frs88Un3m6+NiuyBM7Qsfuz+4IPLHdfXKb+9Rz5W27Sk++4Dy0tem5/Z1H+lrHsu7+I7knnys/&#10;ti34zM7Ac7sq23b67n0o9OADvkNjaLOiCOupGY7EDu7P9A5Xth1o+PGzzmPb3Sd2hB/Z5uf30efd&#10;rTtiTz7vf2YHjwg89Xx46wuJJ58LP/yEQ1CFeYtGL7ikoWuOwVAmkK5RMTZd6qS2FMYcZJJ0YdlO&#10;fOtb34LKgXZhPsLYAG4V2vXd73430i2KoVkVgcx3vvMd7sKqGIc5H/nIR5gTxb/Ku7kdqL1BoFoo&#10;+XqOOI//GC9E1fMvdTrbIGNO9mvNWJ0RyGD7c4yRgZWrneXLDY1mlKbPQAg79RvnCs6Tj5X273E7&#10;up11m3xtzYKwM1ZFx5nRWQ9ha4hVs9z4L4fExs4GnWIi0dLW3DBa6H/i+d5Dh5uaEy3z5h7ZvXfr&#10;U88w0191w3X4R+Uu5ltzx2RbfT2abMfBnKjWYzc7y1qyk54JNwkkYrlJsCtmWekDKQcrG92+ffuD&#10;Dz4oCItNldgm6TDozQRh7cqG4QAteGZ6YPGKFSsYJixfZUEndx0+fBhkzKTOQEDYLUEx66/EIhvl&#10;zBPFudaDVItybFXUv7WwBb+AafArb4qWBRAWr7HH2QTPhGS8gjhmXoThEhdjvA4eCeDzQEIAWSlg&#10;KdmkBdaKwyxPXaetg57csHv34MhgJZNPSxbjVFDpMyOvU4F9N4KYyfMxk0wu7Iw1+0bn+YcXBY7O&#10;qR5MVvqMJOpFfPTiYToS2l92Dicaqt1zfbFolrAG+Tyesov5GmSs112h/HxcfXTbgAUBhVblsVXk&#10;qyVK7YrLfnfuBZJilhDPxdszBsISzqEnfLQneDTtjtXyNuoMxqORQbwQwEVDAFs8rYdKVUDsrMCo&#10;zlAY/alC2uVTfY3ZBHoX9SPeDggL8QaEhdeZSQiLjpexBPVkZSxD+I6uCSs1lcvDWQh7Yv06EHEi&#10;QaexJdA0x2noDMda50TbG8IdjW5nMtw+jb29ucltjLiEmmnsjSb3NrUUGpvbQokOX6zZn0gEEvFA&#10;PMGBPQ4kOTnJHk7GQ7GkG20JxtrDja2laHnIOTBY2R9cVO6Ye2NL29uSzVcn2ztjLcFIYyzR0ux0&#10;NYTbJtmTDS3hpsZYa2MD4XG6YsSWHS43EmA+2uBfsDw6Z0E00doQaW2PtTYkWuINLY1juaYDPc5o&#10;msiSMUICInQIhQJd8xKrLmlsmh93WxoiHY1RUydNsS5zzF3hlmS0tSHamgw1m99YqzFHXb2xuOWi&#10;+PqNwUSMzogMmJWekQef7PapPkt/pEczqaEOi4knwylUzubNm9/85je//vWvB90y2ogBoZvjAGfr&#10;1q1II9HgIhnpMeR605veJDbEcj3jI/AshD2xHjZjd81C2JmpSqnaq0ean/EDGBn8PZR8gUg8Fg2E&#10;xw73HNmzI5wZ84VjAwcPPf/C9nS5eOUN182ZP4950zirq5m/2unyJQd6Qv1UOnm6caLOckVMw8ym&#10;YFOkJ4RvZROE1YxLJvRw8UlA2B//+Mf09osvvphOCyS1Qnx1YK1WhX35FQsLzgAWI6wBeElPSCOC&#10;ICkpGQh++MMfMnYAYVEqshTsBGJVFKwt1bHfZkJ6jYB6kHAGg9EzzzwDhEVgdBYpEuhN9SKqW94U&#10;bgAZNApbjz76KK+GdgGIXFU6Vas16k6es5eqL0cclsbmUKWU2L3j0MAACvyxqpMwyn0EiTNIF14S&#10;d48vjWEynu90WdhMNLyvVD0QiZXaO4hdmcllgIp547KyBnmFO+vfUfBR5zkQWsWySk6shCkFK43A&#10;ri48h23VBjP6yoRMBMK2pVubc4TAKx0J9x4N9+XCGZm91DrUuBYhUFavaOUYyk2NVrOdmq6wqZ6r&#10;xZhWFyqtOosF07rXFkz+7GjtrBuBsCjkzMwoY8gd/CLVOHivNo04zWjiTcGmqznNbtOtgUikt3Ne&#10;fOkqZ8X66ooN7upNwZWbnCUbxzZtDK7bUD3+ffX64vJzA0s3Blq797qhR5oSfYsWdi9esqxjQalz&#10;gb9jgY/fzvn+F48XBMyZY/auuaXO7mj3guT8ZeHG+QOp4FPDzgtuU27z5W9Zu+6Gleu2LFuXWLax&#10;sHxTasXG6upzgms3lddtrB67n7POv3qjb/05zqZNzubN7uJlWF0V04XAonnOtdc411wT3HSOu3Kt&#10;f80GZ/36wKaN/oVrnYbm4Fja7e8j/lcVjZjLrhl9z89Frrgmu+Gc0MrVxdXrKmvWO6vWltasr65e&#10;V9q4KbBqXWn9OZX1m5w168trN/jWbfJv2Oyce0F43cYg0NrvEEXMyIRFv57s9kn+jCRiQ8TCMgPS&#10;bVF4/eAHPwhNQ1cVI6BFtUZdltASLWIE9vM///O/+Iu/KJqWccmyKuMln4Ww0+1bM5z+DIGwp5z2&#10;neFqNNmNTyI16YiFIwhxid1tVKdXLG95/TUNG5YP7Nn1/De/PfLsc+HR0RbX35qIR0MIdac92wgT&#10;TLrV7CXH1Qr5k7Umv3RC+qpcAdRPz9aPgZRNRSlZz7KWo9Ua1LxsHRxR/4emRYtAXp/qXSJonJIe&#10;rZJpsOC8BbKa/utpVwsOXuYd9eL1sI8cpLOrnE/2+HgSGlEtS/vW6GwxhkLHItuC7YbztpU/6dOx&#10;p5JvbRN5vToyp9O5/rr4eef7Wxr9lXKa89gcch2DPq9yZgzfyCMBgNODn15kDSYGz/7aLksswuPt&#10;6kNbSVnWagsITbKJCtXiSvlos7MI58G3gpKqlnFY6VkHYwnuGjrfeK6A1EeeIA/M45vNTZmbPuq5&#10;rZUurJprPTvLebkJs+4UZBBm6VsKIM5YOZChLeoMNhXezBjeGttiWeP4qzhCmd1mtAYC8JJRZ+F8&#10;Z/XyyJol0bVLnHVLnU3Ly+uWFKa1L14yRvSgDSgaLgm2NVSTYQcyt7urYV738Nzu4XndI97+4vHc&#10;ruFJ9472oa6uzJz5uZYFB8vRH/bl/tsfG12z8eKNi3951cIrly9uWLm8unJZccWSyvLl+aUr0uuW&#10;FCfdV60urFlTWLGyumRJed7iysrlzoJufzKSa2oYXrzIoahLl+aXLi4tX15dsaK8eFn1kktS7/1p&#10;513vcFYsKLTGUzffUP2FD8TueGN2y+rA+mWVc1Y45650zllR3bzKHJy70rdsaX7F8sKKZaVVKyqr&#10;VlSXLzN/rltbWbjEaUwyImWMDMEfqg08057xpv2N1ZHVGdFwhUnR0hSh1po1a7SKJoEmOEsNMIVp&#10;kGD4feMb32jNozU5qhB2TT7tMs3e8GqsgbMewppJVLuFsmromM6AJ6BOsG1JNiQu3jz/2st8LY0H&#10;n3i0h3hdg4MdwVAz/Qe8OG789PLf14KbCTxQPeZTGjuJWuEm8I7OKaezQEnkmyBO+eEyYRXC+F4x&#10;eqvWZMraik2ArWRuOSetXAUCyJZLgiyWzdIZNoEJDQH8Sj471cta9FkPQzmeCtGSlVCIqDJlK02J&#10;s2jTN6XA+mSUn1UBjrSuvvpqSPT/+q//wlXhy1SaeVM0VwIOIeBMHr4oDWvpUud1t3YtW8Fn6qk4&#10;h41rS/MJ8jTMgC8645VjkJ/fiNGx5o3HatE36p1OGEDpzQSi29VULEKV0zQFraChqnHKC4c2tSKr&#10;J63pRw1Y+NT701znx/jvGG/epjGPN0uLLAV5Nc+p8cu0C+SqFiXO1RKumv/YvMC2Jlat9XorPQcp&#10;0VrkrZ7yE5dhx/8VjE98H8qEAT9ecjDoAu3nIdJrSuoz+KDjL9KrMmW1HJOzVLxlRnGqSVxLXPhU&#10;m9DSn9YejSTD3r1hfzXir0bdSozIz/i6KhB4xMQe8XY3YHYWTOw6nrgHnYZAvNGpZnftePqprc9m&#10;cw0LFt68ft3PNiXnBlzssPBhhYOteMLXnAw2xYM4e8Hn4CQ7tjr4fvS5lWrI86sAmAwHSr5IHguk&#10;oFMxzrD8gYQbCKOOhHJKJeKLLVvgXH2Nc+llubVrj15zdeDaK4LNZIymhRn4g9gzoRXg96Gmzy89&#10;E52zONa/kJ6hUDwUjhM53SwmnUwA/tUMzCaGogKDnQLnU/Q+8awYaf3Jn/wJ9sRqrsY7yeCgJiZN&#10;E/RlO2sghxTwffvb307MSLuo1hRjij/O4LwqG//sS51ADdTWSSdw5xlyi3WiO4HX8pWJi2HU15xS&#10;oIQWkJt3nn925yc/9fynv7B/LLUdV+xdc65/3/vaV62qhMNZLJ1DL4a2q3+1SSfCl5mxGF2YTeU6&#10;RL0UJ/n//d//jUIqeOh1r3sdl0SGIXkXZmJjVsbtM07yLr300l/+5V9GvVWotL7falbWGTo5akP/&#10;83/+TzSHrrvuussvvxxYrAwZOKxYVsm+8pWvsAjGj/Rll12mexka7KAw4WWn+qwWwKkME5AuuQH1&#10;kBahP4p7hA9/+MOYjp0hLeQ4i2EXHhooeUFAEq61/uqv/oqBFcuD3/zN30SZeMIXsaMqbv5wOlDM&#10;lYKEEYSJxZe56xztz/3Lf4x+/ct7HnskUK4sdvyE3gAoR/FyadwUTLaBfYO+oYbq4SW+gxe4e64M&#10;Pn1u+cHu0rPcX3u0qf3aco0s+pqTP8xXHmmf4zvv/PjCuWVCcodCJeYuL9ai/UwWuSoTuzQS6y9G&#10;RCdpG5bd1J/2FvUF3ZIpZaLleHeqe3nP0vm9c/L+/I6uPTvn7B1K9Hp+kIybRgNDi3j7QiEB3F7L&#10;R+uu+rLpWGstYW5NfpoF5e6NMghtq6gKyQFItqhaL8VJlAfQyWHKRCEbo5D6ldhxtoRJk2G9hTW3&#10;cZ3OXnYKg3n8PoRbouWYpz5SV6vHHr+S577W7q2UcnxnB7Vyr38wUlLxhkCsuSs83vogKCvQN1Mu&#10;7N/z3zuf+Fi8dGDNwjXtLSv9+bpxXjIEfbsp7FCqkUShOrT70DPP7nw+5zQtWnXd8rU3t3asxg0r&#10;LshNU6iGwJQmC3SACEBg/FpNspWqhbJxmYMLInzZV8bSobu/U/3SV3IN0dy73tl8+SUYFWeLTtTr&#10;5HkmLrcSzpbTew/GP/uJ0jNPHnnru+a+8Y0+p1jxh4+LdRq3azKN1SgPUEK9J76dmBGNQuxLjHqP&#10;t1qnkw77LVb+//Iv/4JuOnYg9EpU2uihKBL87M/+LL2GcYb+q0GGPo4pBcgVypYZhIGXOJFeA6iJ&#10;H7XcfbFzVQkP4H/sCedf/64aiZV/+Xec9atc45bquKpnOq9xctJ+/0fOVz5fyOVDt97h3HyTEejg&#10;b7XsL3nRRs+GreoMp5yP/Uvu3u9F1m2pvu2nfKuY34xN2qku/NkPYcd17KR0Z4GsrxpI+4kuXYyV&#10;I9VMxcE1QTk18NW7Bv/jk4/v3vNU/+ATg8P5jo4BZPfx+GguOxWErf8g9dPhVJyc9FzZ6J9Mxprv&#10;EUMj5aT3olJJx2bqFdJVMoFaLK5godBz/9Vf/dVzzjkHJsyKTlQGS/cykdPnsZf/tV/7NcTcPAXd&#10;WanGk4yrwgTczqPhpRRiHjNPyWdJz0MFR+wYoVssstH5+nfX+yqBTcmBRhY2ioRbe14fSP1P//RP&#10;qOee6rb8ip+nVYetE8G1f/7nf+aLAIxYMOAFBh3ZCZWjiir58kEfbcybLbypAl/lVX/muT3xz3zy&#10;6Kc/cWTXjojjb3aDiUoxVjG6sJMPVdOGsE3Je0vO413zgxddlFw8HwjLIqYIJ8qcWEdDikYV81pf&#10;T3aGEPGp5lp/IB/jtjFYyIsmbKgYbh1oW7BnXueh1kKguG/Bwf0LD/dGDuOXQZ7GSVxEsdYLtmCH&#10;tgntSv1lQqANtWFSGrrJsy+kDELhki1yUgINey9peJxEHKzrWLMJwk7oRCfcRsAmxlVMyfGhUpiu&#10;HNq1v5QpLl64uLzoxRXdpFj2hJ/4Gr3RuJvztNIN+MLeKQ0h6ziNYYcuM52tnC4FGlA+P7j/3ucf&#10;+a9o7tDaRRu62lY7+cEXc6kf4qYIA5APRrfu/PZzex5wgh3LVr1z+do3J9sXlpxiGDbVRNfMs6yB&#10;DaWQiq3kTlFOXynIVeP21fxTLGSCX/tW+a6v5doS4be/zb3gIpoXUf1MGhSP/KTzl7PV0Rd2NH/6&#10;P5yd2503v8u5403QtSPEBWM9aFq1ceyHD070iLwR2ESE8HBqzSocgpPGivAgaf6lRgXvjJ4TukxM&#10;lCcXKjFuwMj87//9v5n7+MX5KxEKCA3DNHHFFVd84QtfkL2vHXKZHyE+fvd3f5deD8D913/9V3tp&#10;wlenm3uvPwthp9MdZjztGQNhXwUeCYwfMrN7RiQeiDV70Skh5gv7oMRgeCpOMV/Ol0OLliV98aGc&#10;c/TwAMLNUFPCbUo4YaLCJoNeNC7FKVA8KgUskEP7YzclOHbjXmTQTMlcYjaVSwGBS85grWV5Jsn9&#10;6Y08RcoAkHzoueMhS06eZVujHiv8qomcX9IrXCcH4FeeqLCxYqfkGhpFeJ2RmiD2nuAwigcI43x9&#10;BF37jgrQ8BPf1yaQgoQeRxl4OwqP/B37J/5Ur5kpGmzG++CxGdbrQgiXU+fCrIjDsJ9DQwvvBEJU&#10;XNUgq6WI30wJRDD22Bx2z3keWKujyZeM+A7tPfjCc/3l6pyA01iGoQ3hz5rZjBnWuuMe97o3XY8E&#10;4dARN9STbGhaszbW2hIMh2jEkXgCUb4YSn0jfSbOWCUBqQTYDQ40hDAyQitCEIkugNlpvOy0CO8u&#10;8zceckgSDrkETEqGk82VluRAIjwUDMVC5XnVdGvW11jhRqMD66kehE3cOvKKuDjI9TaroqADtVvx&#10;qVa3QdUrPYcJGgXSLhCWlcDBLqi4i/PkhqQSsQYfiy7gfUQTMIao9kBpPg+fxcSjLAU4fezOTI/k&#10;xrh8LRs3vnwrwiUi8AxWWQ3ifjYTdHO+QmTvdw9t/cITHYNOojXuD0V9UV8RBsWHY0fs3JAUT+Kf&#10;8hQ04FfDI8ZHcY8nJMpi3HUidC3PreY0dhPXANl8uTo8+EJv76OV0tG2RENjrKPsLxqTS+MhxKzM&#10;FAjTQ5WxSiCbd4fdBhPC0ZxtdgZK+57f++Vndu6rxjYv3/izKzbc3twyD82BUNX4djZLNeT4Dmsq&#10;I/sf7/STF9LIaAgea7hbYGUpW3Wf3+7ftc1EHVu/KTB/PtGaTLypiq/oMiaYwSEfrCaP9jjPPOH0&#10;HnbWn+ssX1PCQ2SZwEgmDJcJIGtiyJpgtSZYAo63mCfMzmPMgVvBnZ8vzANN1CTeSb/m5aWpYd56&#10;pnYWeNSo0Qz3vENt3bb9D//oj//6b/+WN/rjP/uzG26+ORaP5UuVu7/1LYKd9PT3L1i0+JxzzyFl&#10;ifJ5so1DR3v/12/9NjGsqfgbbrn1iiuv9CLtTlJCWFnzvZCSlZ19BzNPPWwUJjaf55/bCSImLtqJ&#10;0ICyHzUtYVzFzk678t6jnlUvrVJiK8/kQLSUFt5KX88cWwZK8/je/b5Zp1ozMl6d9SzsVLXAZMJc&#10;ZcSpzEhIbYmjXCrDMgV27t7z6ONbH39iuJQPLuwOzp9bjTd4gfkmUozKebpabhZoqinTsgGauBS5&#10;5557rrzySpah5GljEemhmqf5BbnClSJAAf9JlspJqRva4nGSPLkKLMbzCFoKMtOWFqDoVc3lgAP+&#10;RKJ61113QUq9973vvfDCC9XHhA9mpAGpisjQFnjevHkAWbFlttgz9ayTnY/93IKnqkzEYb/xG7+B&#10;OgGxu4j0DUCvfy+Jw6ZqJyCowSH/N74+/NF/3HX/g4SGXOKGYqUCIzVu9OzbmIlFfxC5ZVqKBIfj&#10;kUeD0Se7F3Tc/DoUCcwkGQwiloOcITcxl5LF27WEBlPxqeJcva3mWcJrkGYRqBTqFjA9OO7w3trz&#10;iVoqZgq5aCXeOtDa/Exjw45YIB44umpg79yDY82DBFOkz3lad6BH7uRefIjVFCEmdCs1HvWCegUD&#10;1b/OvFhNXjNT22YdJRZWenW0N1JyBtgKC4svOfoa6w0zTZtYBJ7uhYdKPZdCEyIS1DUrg3Dr/qwd&#10;Y47nK+ZBtIUwE+hA5MlPPvLoXd9dNadh8R2r5m5Z46yaUwni67sQwS2w3zyHYDsnu63O5v8yNVBF&#10;VdkJs/zYs/e7zz398UB27/q56xZ0nFuupM2kQO8wtKUZvQzqoj1UO5yGI2X/ER+qs+UI/ZAVy9ad&#10;h5/d+2AotmDJmhsWLb+2qXkVsJh7QZu43JhW/dPuwJCeiAYIW0jlI1//mvPNr5Rj8cq73xO8+EKD&#10;RT3/r0WjQlGCeTGk7NYXnE//Z2nr4/l3vC/+hrc6aPdO5U96WoWZwcTqnYwT1lnLww8/9g//8A9f&#10;+uIX8WnyK7/yy3/yJ3+KDTNp7r//wbe/7e2HDh7k+Kfe977f/u3fRtuVYYk/h4ZGP/PpT//Wb/92&#10;JpUKRSK/+7u/8wf/+/c1PE5lOA14Hys4Dz+e+uQ/h2LR0Pt/zdm42kSOYuab7ttJjUEDuEYbDT5a&#10;PEuLCQEpY45y1rBpxmrP06Ju4UC3TKBshHonyIJIfM99/llFgul+qUnTv2ohLE3J88Hp0SkmWJeJ&#10;UWzOlAv5w0f6enowXU7M7UrOne+P4hC+GihNIqgSDzetila7l4WW6CKcOX/0ox8l0AhKrgijac3o&#10;DKDDbq2nSUkyUZuSh7LJcYFoMykM2U3OSpSS7kch1aP4FWvL5hFmcR6BghERUPARTYwTbDxJoG5p&#10;dRyn9XbHJhb+UE+2sFjdXtuELv0KH3eyb7efW59eqwjGr7//+7//8z//c07+/u//PkIxSE1q0g58&#10;GrwmLRtqkz5f+Eiv828f3fPRj+zrOTon6C4olrKOM+7vSQhtHCpNV5HgYCz0RCi+deHSubfdjiIB&#10;CzU4mII/AJbSF5FaiwCiGolaphpqHYQliqBZA5HG6LLCMXs6sprmPR+v0pdlBjZmVUWnHKskWvpb&#10;Gp9MxraH/TF//+qhfQsOjTT010wr4ZepQw/OenZbL0LY+rqqnznUlrQhN6gnZW05LZUraYYMzigi&#10;ZHM9hGVpR4wfFAkIwoDKQwVPXxnIrypBy1gtBILIe6cQTGvc0GbxK3QRUdYKmId6st5h5/BXtz31&#10;zW/PTRYDy1PtWza0X36Bb/G8Mqs21yxGEDRHpnCadrIb8Gz+459ucgiLFrehQQ3/6k0H3uIRCbyf&#10;rxv39Wdig70t/qIbTfQM5nbsOrQ/77asWHPhirVXRsKLUEdjXVItQctxo2cdddzbdCFsuVrIVf3b&#10;dzuf/0Rx66O59/5s8xve7HGnft7rTNqoSdPNjb8uYD22ll/72tf++I//uKfn8JKlS//gf//B62+7&#10;DV0i5ruHHnwIBTPmI8gX5I1MhaicIaMEpXLy7/7u777+ja9HwhGkXu94xzuw3Ojs6jIAdirnCeVw&#10;tuQ89Njoxz7ihKP+n/9f/k2rY34Cj+GteZobQ40IF02jjEiaWzUQ6bzFoFa9QcBXjxIXO2GmY/Ll&#10;LkHbWQg7zW8yjeRnvSLBVO9qWp8FFUbMY0Jm808h6HfisUhrM1LXcENDIBiljUHRhoKGr5LZtZge&#10;/amD49/EeOlGqfHRQ6DxHn/8cQWYBfog6BQbqomZV1BiikxnUOcR7JAsWBjRdip1FX5tx9Dt/EkH&#10;Iwf1KCZ4kqFKj04SQnB8tUKOcl6lOv43evmU9k1VHsGO+o9ydkFYW3KKbdfivGNnZyfcOTZ51CRq&#10;vmxaVwgaaqk9aVPECgvL52gc5VB3sL90cG8uncPlVGMF8V7NQ+P4fYA8E50Fu/fphTZAkaCvubV5&#10;7dpoa7OZnI040o/sX42HL2K6grfpSRqaVfK6j6uQFt6oTctkh933Wh0sqo1cr3bIRdBx2BfBL2zk&#10;aDg44AZC/nxXMdOaSwXGhPxq/prVTk1fnATia7ZQM7atWsXT4kGbLlmwa0G5bcxc1RSiJR+WhXws&#10;jEKYDolCjmx2dOfwoYd3DD29c2zbzsFnXxjZtnfwuZ6hbQeOY99PmsFtB3qf2Tf6XP/Y80fy2w45&#10;2/oz2w6FB3sXJiuR8q6hgaOpUinR0uEmjRO/oq9S8lVCsyzsNKahk5HU+AahyQ8P7+47+pS/NNzZ&#10;0NEYnwORrsbktVHjA898KIz2I4PP7lj0/XvO++pXltzzg+STzxQODB8JduQ2n//eZasuDYfmlR1I&#10;OEO9Gmm8YWGnx/Z5Gqp0Am+B5CNYmLvjBZRcq8EQbqcD8+cJTEMQw98DmgK4HCj7Av0D/q1PBPqP&#10;+i+4yF2xEm2HrOMD87FOOmN2s2jDRwdRXaCP3VAw1tW+YM3qTW9+wzve+pZ3X3rxVUw4AT8KSYmu&#10;joXnb7745htve9Mb3nHNVTduPveiRBJXD1Sjm4i2rlqx/vprb3nn23/69te/+ZKLr+rummeWg8ZT&#10;wxRv6kuziug54n/0AR7tP+9Sf1c7zvuMXsK0GpP4Iw0vGsntnxqImKk1zostUhp+69fe+nOCUgHj&#10;5ATuoB4WzyoSTOszvUziVy2EFT6oTdZGv6q2oywD/0rkeBxbFvEsmS6Wc9ho4pbeyEk1ZdoJ9QRq&#10;We2eG9Xi2QCRDz30EH7ymVNREgADsSlaPXBWKTlgbYrSqnqUmr5maEHbCR1GhRSRJhyguKDM3GwY&#10;bylSF2eIdEKAWZ6IGgPageqo4nFP4O2OvcWuUMl2HN+8GAj0ldTkjBTvhDORCpSFU+h4wGoTuIHv&#10;yJtSk4oZY4HXVA9CTQ1gigyxuSkWDrYd2D96YH8q4Gsom+hc0tu2/5q5zY/P0WlC2EM+92iyqWH1&#10;6khzo0GKRk0vgPaJmhDZi2216yXbljQij//CX5iNVzIsK+3KMxbxAl57BfXWgWrdZkCvlomkS4DZ&#10;8NFQaMD4OyrOLWfb8plgSg5g6W/mQZ46AZOzouzq0cLT9U26/oyOx59V68XjfdkUuF5rVusxvQJp&#10;BGGlC0t3Q6nAhGDIuX2PHNz1rQcyzzwd2L+jvPu54u7tmcMH8gd2TrbvyB/YVXeeY7M7e7dW9u8u&#10;H3yhsP+5woHt1YG9Cf+B9uaj8fhwLjUwnMHwKBgLJgORhBsxyojuzLn+PeE2/Nq+cXIIa7RJpT9g&#10;eorRKWUtCY7acaTlC19Y/7m7tnz/oaandie2P982XEgu3LDkgi0XE62Pj4skD6G3UU7ztGyma3o9&#10;XQjracn7CWz7+I99Rw76N232rVxLv8PMyxhpnTk7S8QyoRdMk68WicFXyjU0xVesWrJk+cK58zsD&#10;QXPSrMz91VDE397ZvGBR96Il8xYs7sYDWKWKtWeWsSEadzu7Wxctm8/VuQs6G5pixuaMDCs4U6e2&#10;J3tfB/+F4YMHA4/cj06yu+Vi35xOAyQ1Xh3/pgHcKrlqGGGQZ0MfCUtozM6kyMcl5mioKGYBJlZm&#10;bdTzHnnkEZLt2bOHMYepFq8L+/btw9Iavwqo8EkWaidrO4hxMAthj/8bvXzKVy+ENYrz4/OfWd2a&#10;eZjfkOOC9dK5DCQTCkdorrkB1+8GsfaiNUtAb2fZE0Bg6hLayIq+gdqAoA9enYkYJCShQACysOEW&#10;UaccY1nFSc5IqKHyKE9LR1nYpJnbwm6eZaPP8wj6D/fydAA0v0htNm3apO5ULxl5hS1Jy1NVVD0u&#10;sfVQXyGv8Fmn8naRl1pjCFFhnMenoTIZmzjma6JOwKWXr0xc6QCyAJWRkJNM+oZHCnv3DfYPZYwg&#10;0sjWPVqnxljSPCvThbCjbuBg1d/b2AwLG29vZYINuEF/OGQsy8abYj1mnfA5XoomzexsaFeju2rw&#10;K1x9TaXVzA2m+sezYgIpBauhKMHBjoTCsLARtzCnmGrN5MPZGrEqXVhP1dagBW85YIGp1gb6oBbX&#10;1vc7y4XUj/vqBVbmYC/ZPstVmr0gLFGXgbCFcjGYDg49crDn/odbUweXxIfaAr0t7mDc7WnyHzl2&#10;b/QfGd+PNgWO2L3Lf6DROdroP9gY2pcI9jTEepuaD/kadzjOaMgtFfKF1MCoL1uJN7Q6LUmj4Tc5&#10;KX8qm/Br/FlTsbByWW36mnH7xmAPBxdw7ntww6fvXPTjnY0mtl44liomM6ML5y5ec9F5TjIRURxh&#10;fhm8adEIyab7gacNYU0fDPT1O08/4ezfU+5e6O+ezwrXNzgWGEufQftoKjCaCmZzbr6ENVwwnQ2P&#10;ZQIp9qybygZGx/BoGRxLucNjAV5naCTAVY7TGe7CTyCuycKDw0HSI5saGXM5ySXSDI24+UIgVwyO&#10;TPG+5WK4t9/Z9jwQ3wmFnS0X5efNwQAAWesJNnvNjJoccQSG8cPnP/95fEQyzs+ZM4chkdn5U5/6&#10;FF6AOI+ch1CUuE34f//v/2Hp+/DDD3/84x+/88478SAOYYTYkz8/+9nPMlMg/NR4aEc/PWUWwp7g&#10;dzrmtletLqyx/WSgkiGHN0kaJgiOsxgYyY4O5UaQKCV8Li4Lqv4QVqDYe7HYspjSzvo6mNYmxGOn&#10;ZwLr0SU+8YlP3HHHHe985zvlLQv0Q5cgpdhTlnf0HPCr3AVYzMp8DNgVzLVUky2bYC7nJfJWjHvo&#10;Q35JI8hFiNQPfehDLBb55ekqlRV5TOu9pkosv0sAC4E5SdhtvZ1dEHZCsSHLpaHBG2k1whCGshde&#10;bzFHuP322/Wy9e87oZZyFQyAcK9uVlBYtD/xTPHf/73nU5/Yl8nhdAwv5YieY7Xp0FA7JeyKp2XO&#10;dSgWfsSNbFu8Yvnb3966clkJ1gNRVwCrsJqdgZYWaif2eEIhTYvFotmQ+ggETIwAybwYelGQ5T/O&#10;qx8ZMtU0b18BH/TVeEt/K7qwiR3RYDI4vGHs0OKjfZEeUxueFRfNjAMjOIUaQX1wvFWo3apURt12&#10;fLPF45KVEmiFplbEjdKOkAqsOpocYnCSq5yn2TNz4MoHXdj58+fTHcLD4b2femz7Fz67NLJ32bxh&#10;xzlQ8ed4k0nbs1cqLX11vdZ+GSDKRSqJ0YIXg++JOkFcsh9yCg1OqGMs3z6c7aw2r0puvChx8Zbg&#10;qm7H6BTMbqetBqYy53JKOEXzDCQQu2HziKcJenDA9+W7z//zv+x87OAKJ4QZVcFJRxsilXf+TPAP&#10;fnesa05Sr4FrClwcEz6E4+mpERhLwmmac9HP/NXn9hY+/Unn618enrcovXZtuSm8cCx3Zq2NwqEg&#10;oUVMT8fzgRcV0HA0lH1cmIlsRyLBSDRMSqNIQe92XXOS6g/iIdsI3KlSOyvJU5j5k9ymmH9bGnN9&#10;IyMHDudeeHrOpnNDv/Qbo5tWNjnFgPEPMZ1NjJIdbSSA+tu//ds//dM/RZ7JqIIRC7q5ZIlNy8/9&#10;3M/h+xwjUdx+4UES12CMPNdffz23g26ZyklGYhLgix1ja4K6f/GLX2QG1wvajSf+4F7frDnXdD7U&#10;lGlPdM0yIw8/qZlIQktnwgzUMynRNM74xYTI4jtXLqQK2Uw5n/MXc4EXXbuLV7NQxtJUx3nAjKcZ&#10;mo0D6bbSuNU3rNyfvkG7V542sBDJYI/4NSOCtykH3VgvCLa4ULO7pnM2jut1D/hT44I4RYokzR6b&#10;/jhf6mWSAZcpsIlums8rYJLe8aR+21OQud5Cdu52qUC8WewMoPcee+wxYnkjMFJ9voxtXBC9FY/x&#10;ccqZUHjo3C2xq65fNHchlE4Ovzk17+i19xnXK5jO69EA+L4h3Fd51k1qVyLnlY2+nQ7qG7bXG2qb&#10;ofrHZxHT9sCv4w3YzErGZd04izCuSTuBRvVUZ81Mls1mclnTDBQ0S5OZVclQI6z/1Z82jaVppflw&#10;bE+0b6SuQZOTUI+343E8VM+1NwYQEgNXCI0UKIfjBSc2kA3tT4X2BoIjk+6uO+IGh9kDbi2BPzjC&#10;Xg3nyqFMNZJxwmMl/3DRP+oguYHDS2QcdyTpZrtD5dBA366HHt720OOjPcaJ3ux2JtbAuOsPTQ/G&#10;vZbhV6uRyNOJxp1JE1bPdXL8WV24OL1mLQ690DNQRwJROZIpv8S5xkl6SYTngUp3d3jTlvA5Wzob&#10;m+YPD8zpPRQaGg2eUXtPnzMAt2rI18hwKtg35O8d9I2MhfqHYFvdgeHAgZ7i8FiIBAcOlzhJ4v5h&#10;92i/MzQaGiLZcGAkFezprfQP+XivkTH/kb7qoaOk9PcN+kfS7lQve/Rgsrenw+dvXbk6vuWC4MKF&#10;+HD0li3T3DTycJNdS/OJsXsmCq5mz/7+fq4yoBGXAVUBJJkEHscWjSBEWLZAZPzZn/0ZVKvwK954&#10;3ve+93EGD+L4/yGBNJ1Mm/HGK5Xu7KJ1plmjpzr5q5aFfZmKRFWUBRZNVlqn4vl1ILRXv2aaLhoT&#10;ZKyXSrAaQ9zwmc98BtLuPe95DyyRXAJRANr90NAQky5FYiaWJp9cE8DIWrZJ1Ka8a9mIJoImliCk&#10;j/FSPJ3CQ8dySZ5Zn3766b/+679Gk4GV5dve9jbB3BNgYaeqB6kugF95HXkhtSxsPVKxt5/hvdeW&#10;Uwf1pdUxnwz/Ejjr5q1x9fALv/ALSKs1AlpxtlKqqo0PHc9fFUoluMPwVaP7dznfvvupv/tHZ/uO&#10;0YqzwO924wjAwUg+7JYyKdeJTYuF7UnEHwuGd6xctfKd72hatjiTyxNFoBqKV4ppAUcKJoxoh2kL&#10;DQVqtfHthEEFAfXu3MX3rSdBbf1kS9m4k8QjQcMTicQLkVBjeHj9mAlt4B60yNPLATeZBpqXTTSH&#10;Wn3a5ZmqiPT1T7Q91yJsC5dVsbRwOYVVhiB3RepSF+YYggRdArGwvlLOdzR2+DPPPf+l/1jZtrV7&#10;zraSux/tkLAiUByzTWUAXfUljMJ5phgifo7fLeLSnjdDMREbaNNSwo6vPZ2bfzC9vNJ8WeeyKyO/&#10;3q7FpJ5wbHM61SP9a+x5lWrWT7CranX37u9sfeo//bl9G+atX9R5LuuZcjWFipDR5a4kAhGMkHqH&#10;R3bcv+v5xx/f8sBjV+7vufnw4cjqtal3vCtz3VUdaKDOyDZdFrbiFlDALeR9qZHK0EAxNVop5DEk&#10;c8vBGgyakVKdvZkESoSWKASCpYamQGt7pKGJERTmqRiaZhg3jdsaCTnQYMhIAntKmCHOM2t/5CMf&#10;eeqpp/7oj/4IPcBf//VfRwTHsCOn7MzUjJxE0GVGoLPjteZXfuVXOMMUjF8/LCiY7iet5NnoXDPV&#10;9l69urBT19CLFNG4IqNtxJav0ux4AnhLOEbQgbkfQID0GZei6MKysCPslnQVrBcPWExS2gDx4jJl&#10;7CVuiaw05Qth2I0zwigkpsOwWJQVlzABlwDBPIjpnNC1lOHGG2+k78lKySLs429GE/CE/ZPcZF7D&#10;Q0VJyh2YZS4tkJ3AvR3/o09jymMhrDUYQj8EypyAEeAkrXl4a30pe5fXBvjTs5wznmeIuxPEbJ0o&#10;EHsOlYcG0mOjIb+vFSfk3iKd2sNfxvTMuUYCgcP+wGBra9vGDTjZgPPHUKwKLx+oNQ/bkjVM86eW&#10;HGpm6guc4UCrEaUR6qL8Vo/CtkDJBIgNQEjdSDoS7Y3gkQDj73RbdrQpnQ9lPAqYNmYWhF47MaZd&#10;LnbJ43rYYklVMOFXe8Y+WjVpt/o2INUCZa7Fp8Crfml+dARWGjLnKgYqbsodfProwHPPdEVSyWjK&#10;qRQITeQrxBzcfx6z+8rRSc+Xi3G3GvKjvuePOr6GgC/kj7iVQKlMfArO+XCR1p1ONx9Ox/1tC+es&#10;Xe3fED22o53AeHIaG//Z/Wj0Rj2PBCOje/t6n3IKwx0NHc2J7ko1Y+woq0G/L+IPusXy6J6e55/e&#10;8UQpWt6w5Y4lq6/PlXFT49x6R+iNb47P7y4F6JEzsU1bF9YY19ONiZnsSza4bW3Brm63e76/tdPt&#10;7Jrd3bndvs5ut6Mr1NLmJhqMN1gTwsgbaqb1uazCgx2dNIPDJaHzygiPJTTarkePHmX2BJ7ip0+q&#10;gFIPYLTZtWsX9BCmXXit+a3f+i3FxWXYVEyZqQqzZ58zG9pgWl9qqsQz0z9npCinLJN6LMUcqfnb&#10;MkMS3FtB5FTQbarzVpqp9ZymZxJrolWjF+bjfUU+8QuYoLewsEOHD7iJEwM2Og/EqghOwQ6gKhsp&#10;Ab5sXAW5kpL+Qx+D0OWSFBm5hQNusfSPoJUVakz3vaZKL2AkMKFfgSRhIG32y74KpnBejdAGP/VT&#10;P8WChLUBsbz5XlpOCJPZF1dtG/+Tnp2sCY/OnIpgPegsXem86e1zL7ykJZkoFcpp494bbVEyCU7P&#10;2eQxXcasdmgs+YJZAlmpul320CrUcmhFUsK29n8CtcK1ulHtR+e5BVyIfa5iwnGA34vBwSEOvHVL&#10;FXumsZTnC2NslNYp9xp6Stb75Vg5q3NpEyy2m7pefYNR67K/umRvtxWuNKpwQVvb7LPGlMx4lHd9&#10;kaiv3SkvDBSWhArL3eLiSfdAcfGke7i4yCkuDZRXOtklTqrLyTdVisFCsVxFOzYQdwqthZG2THlO&#10;Yt7y9k2Lw5uaZ/HrKRvPJ33QOJShSbgsd7wmZDxj+AkEWw34KvjtDZWckZ1Hn9t6cMfBTKl93vq1&#10;m9dtvqR1xXpn0bLCilXOvLlOKDpy+t6CgZTWbnR2g+FiKF5ADSYULSbjldmdGgjGCpFEKZoohyLM&#10;Pl4kFbNPG89oCrabRg/+xOHMBRdcQLPBcgu24txzz0X/lVUxxJCGIHsL/NSDDz7IxAd4RXNAgxVX&#10;5dRydjvZNTDtT36yC3Sy87fED03Ncjma/yZAWzvLvoQO+kl/kIlAqkCk/L/yIAFlYYJ6DgwsK1ZJ&#10;ByQDmCIGBZvyCyRg7hdDxl0GEGSzwhMAVsATJCsCC7qZfGGShmILR1oUwrHl0iyE/UnvcbzXBRpk&#10;ZCOMrqfXA5GT/U1PZf56u82bN1911VUcYLKKXqwdBz3a1UB5y6DLVYM3vHKEH5lSBc/3bunSK5xr&#10;rutctYqAO/2lUjpIhFqc4U9fyc5Q6ujoGdCG234DVkGhmbRZ52ipU8ORHmDVKkiLIrve0KJLv5IG&#10;WOVmUqql0bpYI2llRatj6+3to+FxkkcYAV6xODw0fLjnsEnwYppelmH93Dxo2id4l/wFWIWw1VzV&#10;VOobjDqmatL2SntsEa1dVun2eghrz4RwV2kYmmoxX8mOhZyxNie1oDq6qDI2d/J9tLsy2V4cneOM&#10;dDujC5yhedXhOZV0lz/XGq22R5yk3+nIZNqOjLVUW1cvueraOdee66wwa1S7YHu19oVT2e+m/yzP&#10;AY2cuuDiDPcfRiedduD6/BEH/YHA2L7+Z57a/cRQObx0420bNvxcNL4qkzMBSmNhZCfGesspTdM4&#10;aPqlnOoOg7hN10AQV2SF6Kui5pmrOhl0kWZ3UwMONsSYtqETBGVTrJSLaONPj4B9adXbTipGhglX&#10;es+QqbhQfMtb3kIsMcYrO7B447l5IG62NH4CcDXyWyHkBHw8c61jNqcXa+A1B2F5dXkesJBLzKgU&#10;T23IH2lhnwBVqVZLNxCza1GdHieNBWAE8BQ2S/wWf6rdC/uKQxLpBXpgU2KxX6TnT9ADzCsu6IhC&#10;JLK2fta3078OLEtKwcSBaX6dkU0ZkhV5Ws0/ccyvyo365JWRUL/uda+7+uqrsej693//dxbillDX&#10;W2ulZGqmFrvYMNOGrDUSdrSls/Fw/sKLGq68pqWrY6TqHKiW0wyHJzzkYf5vPAkYvQBWTfxrqFNx&#10;9nbZA6Llz3qak/KI3SeNlklsupEWpeaHWECejMGg/Onxr2PjcgCDkmtMv8/hoVxNjaV0I+lZhvX3&#10;1XYaLSfVhi28pjFb5tUCPjtJ1LdP25aUTMDXrjyPhbk2PVQbTFYJQXI5f2CseHgk2DPWdGik+eBI&#10;w7T2Q8PRA4PRg0ONR1IdQ9kFmdT8wsg8X3Glk5+bTbUMVzurc9c2brk4cv4mZ3FiNGp8dMxup7UG&#10;apFtTCxhz72xcYsBwijAv4aLldEXDj25df8zGV9wwdIrzjn3vfH4JU41nk45qaFKMWMUehj9PYch&#10;p2eTsgx6R378mfhifl/C7zT4ncYZGbRfBZngWttvvH5EfU6E0AkoEBlfzNPfREloxGboA4zqzHe/&#10;+124VQ4Y3xjxGHAYqeqjpmsaZWBk8OeWjo4OZgRGV5FEVj9h+iWavWN6NfCag7BM0rQzwCISAVRV&#10;+AWO4MpKbKJFnJbymV51jrddWjA5ozTDGk5wmelW6EHwTmSqWCi6DZM6Ezz9QdZdUi2lqJwXI2vY&#10;rH7DZ8F74d0D5Mqx9V0g/klotQaVvOhcekeQpVQLeK4w9HRf6mXSq97Ik6fwODq52LV6RDKDjzvt&#10;WdWAqc+HWvO73/1u5E3f+c53Pve5z8mzmIyiNCCqBorGsSy9DNYTmkDHptP5K6Uli50rro1vOr8Y&#10;cI+UygPEJWXZNN0XZAVhCNRSjUCl5qXPKqbTolLpDwhxWqpVyFUgUsoG+nZqdbQ06bTQ8DhDnrwd&#10;NoIYKGCmwNbZ2cXr08hpeaz+GhsaW1paSCATB1ojrYKCZXPZVNooyUjphabLL/kzMVgFA5VZrdeq&#10;MUhJV6yt3siqENT/WV/bx9aeDw/oQadpWducy9YnLtrobNxUWXNOccUG//rzJt/XneefbA9t2Oxb&#10;d25lzbmV1Rf6l16SCq/rG1rojKxMDc8/ku7Idy5vv+qy5GXnOp0uVjcT2KATHkym2xhm09saMIxr&#10;zaOicUZjaH3iAuAIPBHPFUee2vX4vU8/OpiPrNt02+bNb26ML0dB2iRDs5nelEOLxiifnNYIazQi&#10;b6wgBgrx0cs+7CGNSSQWhLO7MaM0tUFU4CprVEm5Tmhao29a4kBmKoxOGOxigb1hwwaYV64y4eLq&#10;1fIymkClLQB+3bp1K8eXXHIJ1iZWD2G2J56yGnjNmXPREGX8xMYkapVKLV9lHbVarUGxWce5ybcA&#10;Uz5sE2gASIqsn1ZODA8meKZ8ec4imfQEBBTwZAmfh88O+g930ZHoTjUQUCwK7wqCUGwpIJJGZC35&#10;KCvOS1YrFk1IBTE3GwACbyD4hBLNphIe5xu9fDKy4tGUypLKlAosO4EhU4PWyVPWuF/5g+pLa6k+&#10;xiktwVn88NZoSvGV8YCNO0CtPbQE1y8OVRGzcwdScZx7wwWV8JlKBMlKHMXXWCOx4Yo9hyv9R8Pl&#10;KmEYXdJPKzrXaNDt8btHGhpjy5b6EjF4WDBbmZg5JYNlrdReOi3SFrDQ0CJCvku9sopUDrTi4i1Y&#10;hrHGg2bAxbc2DBc6ujqWzFuyuGFx03Aj5lyxZDS6Oh5blYx0mGrR4hAsK4+tnl6NAamCyCqJ9AE4&#10;tpSqRd4qpJIpZb3ygCYPi1xF/0u/XDotfA46i8y5zFcI+mJtTc2L5nZvWZlYvSi+akVy9erm9asb&#10;1q6aZF+3smHdqmP35IaVDWuXR9esali1KTp3zdCQr2cfegntqXC40rW8+cKLk5dtcRZGChi2VcoR&#10;DPimGSXolbfV2Rzqa8AznTRE6vDwvt6jT/lKI12NXY2Jbnrbtn1PPrv/hXyoZdmaWzdtemtDbLmv&#10;YMKjomswOFQ4uIfIwcElK0vL1+B6YsYGq2mbc8n5l5wUK7IkSyODZtFveBGzvWaPPdstTF/r+pl8&#10;F06flBO7JPYUtEpUAlwQoNiKnwEW5NhyyX/Rm970Jstea3hnDv27v/s7yFrGHKwjpFpmh00NUFP1&#10;yllzrpkar15zTrWYnoF0+HgDeTDPSWovUbhk8VbIfmJspXqCJmA56eSA6B3gVOgrXIpK5i51Ak3G&#10;QA2BWmZ3WMzFixcz+wKJVB4t7FQYDsiNM/IiJE1zgC99TNnyK9qVPKW6AIoFQCMOxo8dXuskKJHe&#10;wrTa0FS9UTpDQhvgFTD6+eefT2fmwGI+gVcLO6b13FOc2JbTVrgtgK2BeiD+ve99j5GO5vSGN7zh&#10;937v99D611Vqg1/zFdxQvshn5UNDw0Y8t6hmsnTy/oqbKQfKT78Q/dePjN316XxvH2MyUbUaputU&#10;61E39NS8+V23vi4yr5sIj2WfW/KHS4WUBlM1Hj6QXVTUfwgRn6QUoy9SlgRymsGXlSQBCAsc5EBN&#10;2jS2qNse60gcbkh/YzRz/1i8NRa8JpralDvs7PXUY1BgMDiYX+84i3IBmWt9yCPUXNVZpMNjVWhU&#10;80LPbFLpsSrjUlaR1g0nFcLRxrrjJH/SI5Ba3HLLLSwqAM6Y72BVh7+HUNDJpwtA2mAAncgpWtYU&#10;XI7Pb3zclipukARHnG13Prf9K99aHI20bHTat6yJXH2us6xhjO9XccJw7egQxWv513ecs24Jd4p7&#10;3ww+rlTOuz48nTn79v1o69Mf92f3rp+7fl7Hpue2f/mZPduzkYa1F7xlxco3JkKLArIF4h9/6cln&#10;89/5SnL7VufmNzu33GEC0GKDOSPbdJ1q1aCYnk5jhR42MUJY/cZmpDxneya+SsZ4emGHpTa7N66a&#10;oWF6b2bBK7eh1foP//APTNaQrwzmF110EQa7iNpQ2Fu6dClBDTgvFKtFNQ4rb775Zlgn5twvfelL&#10;V155ZT2FwXBnLUOOLdOsU63pfaepU79qIayFffVYhJOARZxlEBqOxRPCUCY/mhrn66mdejsSoVuL&#10;dIUjrb72sRWrRqyFHUwq0IE00hkQMuAMDxWkYG4mmbCs8uQMzufWr19PbzGu6sNYFhjEKUmrpkA6&#10;jDx64O31nnvuIS6zkK6yJYHE2WKkhEt4OrGe7Wyql7JY4ViUdux71c++6sD2dhWbckJJ8mj8PP/V&#10;X/0VrqZmqo2eynyOZ92ihYTWISweiHHw+7//+wxzf/zHf/wzP/MzLFT0OSg21S6bgGM3TA8qRV+I&#10;PMqle+5J/dM/jnz7e6XRXNApdMQCuRand3H18Bb/rsvcR88N3NtVfi78Uu1Kb0Fjxu2Dzc33FkrP&#10;LlzUeM1VTYsXZPO5UtWtuOFCLqUy6FsLd0pkZtl96Q9Imq/WxUvRirTBQFhNG2kIqLkKGQcjbtLf&#10;2NTXdORzPX3fOdI6rzV5S0vlYt+Bym4T7SKThRExyDidxUkB4oB0znQBudFQ/A6p9KhzUUvyKEzO&#10;tsfZ5sqBeFYlsKBWIFsIW3QvZ2B/cXPDivH1r389HnCmbDzlyU3nKlOwp75y1heMFHJY4vn8aefB&#10;f/vBI5//3lXrLki+uXvuisXBeS14hi26wG7HD5HOU/HMNLudvhrIO8Poj/jLzpE9P97x/Mcrheda&#10;Y43BSvM9vQ81JVYuXXTTqmU3JxqM/6Oij6hrhUA1ztLNQNivhV94xnn9m5zb32Ag7DR9NE39wrgm&#10;QQxjeEPWVMVCLvzlu50v303ArcC73+NcdKHBXrTICgtbo7sd5J/Z7RTUQKFYCQX9h3t6v/rVrxJh&#10;64H77tuwadPf/M3fXH31FfTi++5/iGhbhw4cwNoar+of/OAHO9pbcL2NuGxoeAzy4h//8R8RazY0&#10;NXHw9re9eUJ7sX8qFKCh0sWgV50f/dD5yuedXN659U3O625kbVJwSqG8vxQmsOLMbRrhrQqvMrZy&#10;QguNLO1SP2UIFGkQ1q8wUo38qjrDKedj/5K793uRdVuqb/sp36rFaMedBt2b1xyEhbmkpRLxFcxx&#10;zTXXgBdlJa2PJ+JHgExAVoyRPqHlsSwaOLax2TSiJ/lVPGXoUjghxBNM5PUIWAJ9oUxS8jgWfGjh&#10;wJha2ahtatwo5okzFJv1IpFjEZsi2wWOM4tTHu4SeQbsYDpHUeHJJ59kRocZXb16tdqlbcR6qfq3&#10;sLhh0n40KcKTVB10QnnQl8AXCX7yeNbM9cRTl9NPhLCqOhqMVY3auXPnf/7nf/7FX/wFFDuOA5Eo&#10;Ufki1O0QcOwLMDYQfFWSyr17nLu/UfnUZw49dP/+oLsx5KTipcOLnZ5Lg4cuDTy2sfTDuZXtQc8V&#10;v5UuWgjb1xj/UbG8dcGihquvali8AHcDxapbDoSdck5QVTBRpbWaA9Z4CywuHQPxmlINl3Y4G4wm&#10;x7yOFLu1mqopJJTzDW5TY29T7xeODn2/v2Vua/zmxuIF1R7/PqOEUCyZYKy00izuEdL5HDOFeQqN&#10;RMZe/NLsJawgGTkLj6rTqTAqMOW3KFydVP2CX4rEMo9CUlTZYvIL7IaFpcET2uDlIOwUAWYJijRp&#10;azNaklU/VK7L4mPE+fGX7t33423XX3BF4/VzfB0NDj3PdYCufE+0nD1WbyanolPXAV4tTyo52Wop&#10;6padgf4Hn3zyowf3fp9Y4o2R7nTDspXLL1y57OpwdAkf1KDGAMFRs8Fq8tRB2AoWl+GvfB0IW2mM&#10;lN71ntDFFxDcBFX5UNlJE2vBV0pU3NkQBqeiLdLbUda/89N3fvhvP/zs1u3hSIAQ4n/+Z3/Os1H4&#10;euihBxnSn3xyK8uLtetX/fIv//LP/9z7uVQoFZG//emf/MkD9z/M2mPRovm/9Zu/+a53vYsxKBhw&#10;CUSMfW3AxVOMF/mtFuHeWBTqlTiDbu1Xv1jKF91b3wCERdmZQSNUxohwhl66nl2ekKVVdbCSWEtp&#10;WbZOsNXihHrwWkMjjm8Wws7Qt5oimwkso11MwBQCYWFh+ZC/+Zu/iVG5lPPqmVd9SG0iriwwrTXB&#10;cQ7y2Ier6ZAbyEAgBohDMGUWeddddx3SfBQGgK2W1JSFDRuiT2AuvyBd5NFwS2o3wh9s1oWCqFxw&#10;wEMPPUToL/5EzxVnpZrXmcLZ0FZEIQHmDK0JlHvQJeBl77jjDrG5ap3T+gCqT4vwLNLlobwyZQN/&#10;33nnnQQ1AYL//d//PboQ08r/DEn8EyFsPcRXD5eiCJEG77///iuuuOJDH/oQll6c9BRAa0ujY98O&#10;FVm3ir8CJiyHKXTXfudj/9n7Tx95dGxgdTRQaigPLnR6LgkevNJ9alPxgfnV7Z5LoHGjhZq/IINo&#10;hxPhe0uVpxcsTlx9ZXwRELZYqAaKAEIsHsYtmGsr7gAAdO1JREFU9wUKBWetgZcMv7gkXVVhQQAr&#10;bQbAyiZaVO+odZFwMK9mlA38lcZgS2Nv48jXhlP3jjR2NbnXRFAkOFjdRehzHhgMGN8aZeKno9tQ&#10;rviDpivJBYeUtmn5/AkpKwxNYvGs6j6UR4ysRBB2FafuQBo6l/QHVGx+5U6E8qNZzsoNGR9dyQ7T&#10;Ez/BFAoDU9k6miqXiRD1mnYOPr8v0zu6Yt16Z44Br8w8BFPiF7mzDyjCx3r1OuU4Q7rqyxcDGUAx&#10;63P9peHRR39434efePwrDbGW1csuWL3+N+bPWxGKdZjvidNVAxjxyZQO+U4yhMVHlh81AJ/Lg4m0&#10;lY989evOV75ebYgW3v2e8EVAWIZkJ1wShC3GneBL/JWeFXV+NhbSDFZ+32OPPoqeAJMvHBNz9PkX&#10;XOAhzSruWO6++2s4/2GAYp186aWXXXDB+VBcXHx+2zY8KmLowlDJmHPpZZcxC9fXgAnTjVBG40zN&#10;uvDF69+9x3/3l/KFYuR1d1RvvK4UoGlUwwSsnikIe+y30HDKyCkiQ4M5Y694sUnTT8pniRMh5Pgs&#10;hD25DX4qCAvS+uxnPwuEZUr+y7/8S/RXLCp9GQLSzqCCs+KNXv4FLHxBrPlP//RPwDtEErfddhv9&#10;BJdYCFIFDgQjyBCVGijVPXv20ItQJ6WpyfO8JKcSkoqaYtqmzQGFSb9t2zambXrdli1bpLqAEiqd&#10;DTk+qgikf+CBBxCLgLGAVji3I43A+iuvfdUDWfEKlJDyfOxjH8PDFJTwhz/84VcrC6sGwK9WKdIZ&#10;wJyOdRH1zEckQAsRtKHAXx4NF6ulkJFThspMXkEHdZPvfn/4Yx/d+fUvBXH80xYsL6z2nVt94ZrI&#10;M+dVHplTeN6R4LsOvGpsHIxH7ytXn164KHblFfHFCyE2C45bcIIRdDfr/K3S2AQ9ZaolVxh8OxqM&#10;9Fz5ldqAhjMt3khvdQykHStdAqNL7TpNoZbmvpbKPaXK46VIcyR7funoioFe9wCm3yivAmGNQMOo&#10;MOArmKisRq9AeJSSyOJQv9Jk0DLSao+JcNWwy1a/dpJSBOURbJXOAxVuISwCFnoZPm7oBcrn+Lep&#10;vhpwh35j8hm3gKY6gzEj9QVrlOjBJvCsCVDhZ0XChBScZWGPv9ZPSkpDmQfKvYOP3XPfvz33/P3L&#10;Fm24/OLXL5j7dj0Mrly6lB52LPmrxv3aSVQkGIewyCZ8grDfMBC2Meq8+z2+Cw1kwusAOvJoEMDC&#10;UrKTUiezmU6ogWKByBFeV/V6rQIp1m+cZBFOmmJ+POWklegpDZSLFeMJzUwP47ZldqlsP6hngve9&#10;+8tf/SLze+SWN1Rvuh5xAGuucMn4sJ6xzdJkGuo16R/LqtSfsTjH4l2bCeM2Y6nOmznijFEkmKby&#10;84xV72nLSKyqVAClomo8r3sbBK31UcCcKgRpJa0SaAq32QP9Wb+ZwdGTfiqZQAPwTkqxMj3hEmfk&#10;YAhbforBJfFPmptlzS1FWGWoiV/+BAQZARwS9SqN1CFExPKnXCPB1MpNvX55rl5ZiS04sOV/+feq&#10;/2aCRORDpcm7pxwdiNx9efR22r79DD3Y9mqqWuMC+AmxNbQfdQIPDR1ra3KqZxpU5wFSBrRyNRNw&#10;BtavDb31jSs3n9OESX26OGSAkesv+nHeXc5bxU1j0eHZg6FV5x3jMqrihKo+7IhcrHNrCjDGA6bZ&#10;1Aj54tbPq1xVUCoZQqmlCQVyIOaYloMgntUUatY4ykA4QHhklGHg8jmA+GfDlOHpp59hBSXtF27B&#10;mHf789v37Nm7bx+0xX5uZztw8EBv79HBIeNCC+ZV/joomOT+LLEkNGCz7gvUC4SzpS9rZoTxzXYH&#10;HsolwWIpJFh8rN5nR+0Z+ewYQItQYUYr+YsEpq0m3SEnW4Y0w01+EMLPNAXjjNT885obV2ekkmc0&#10;EyZa2g1rqda58y7avPndOH9dsOD1BluYzlPxY3aHyJfOBw3nvMKoeNMouGUPWGDSSkuVLMFOyqhC&#10;+kpw96jBmjWRLOtn95NfA2BTRZEwbh9MBIwXd/FHgFr0/jnvhjAd0+ALqEW6xBrITM1ShZIZGd5p&#10;DQjW0K6R2r6Czdlz1hZ0GeWgA8CU3pDB1Rldtgi2ql1aEVw9WtW4asocCPCmtgXX38VJm0zG4hqG&#10;p9HcT37SM6s0J/99ke8ZKaRmdzaJVjVfasq0f4qvko22kJkmxamId1t4TZ/ikyYQSBJ0ymmAPFsB&#10;LoVurSaDlPxEiVmRrizBDa3l/QqqCq0q3hKFJHNsidgkhDXSXk/sO0F8ICJNr68y28leB5Nux34a&#10;ix5IL/GEfdZUNkyn4Pue7EfoZW0/tweoXb7xjW+8/PLLAXz/8R//AeDT15+qPHQ8rKe46kX3NhTe&#10;nLbo5ZcmX//6rrlz0xnn8FgpW3YT5XBTNpAsBBsKvjh7nt0fz/lqO8dZJ8FvwRct+RA9Mgoah+xG&#10;zXY8bIFVP2U9o/htFIx2hfK0CHupu4AvEb4DPVEkRaEZkMorsGGliy4Kv9rQq37qqadAr/yPNSGQ&#10;FgjLs2jGeIfbtXsXORw8ZPwWg2iRsh08cPCwidhlYnqRP54xWCsqDLL37qYzSodhgh8uXbKbdGnU&#10;+FXntvVamC4UK1yrq/brHPsVPCpkkt1bIkyy80gmOu7wh1wnANNqgEfIKLwiAUQA6EkAvWUhV+Fj&#10;T3Y7nM3/J9WAQRh8sXi0a+3Kqy89/22L519WLcVLlZTjzzs+9D5Y0tfsHGBkT81WC3ureH0oFJQr&#10;oYg/GKbJcILCeADbwArjPGt2PwU1YNSh6cSwin4UgKAKqPZKsVyAKnfDyPUNZ17kP+MRETF8NVfM&#10;cSYQDvgQovkqoF6OlazkFPllLxNTbfxPVrwVFie4UmQqrhRKlUK5Sm6wE8TOwEENGgTcbFvf9LT7&#10;XqbRCmiK8xK6sLCn3vhHIIH5moHLMlCcEW6RzoBGVBFeQsZnFEX1qvULO2H20p/8MqNDJiGC5xhF&#10;WBQ3tdhisysMTYoW3lkGqB64vDxhqdy8Sa0MdECOD32FuiqmTmTCE7mdXwln5SELJMr0DyDAdQCl&#10;YkY3Q1kgAJyVtTWbRKU6Q+NDIQGgQD6kxwkXN3Z1dcEICt2SA9mSJ7oEQIcbbrgBKzHB3wn41bKw&#10;apr1f9Yf65VVCSKGtUTTW4BLwDqAG6TSPIvCnJpZ4dQ/xXbmepUMaoaapx7EUPL6qEbxZacqnqlF&#10;lOPM6IISPyA2Fqj6EnEnkXT7+48OHsiXM9WOgG9xtNRcHCIKTdaJ5vzJXCBpfusOxkKRvb7gkaaW&#10;wML5wcaEibWIjwPiLeaNByt5AID7FFNOgSkSDUPKo9bfhQdAzSbcSZtR4GKF5pKAQhwqBwoXR8CN&#10;kf6xcm+5K9/ZXm5L5VI7CrueG3t+xBk0q75CKYeVhHE7gOVKnuOhkZoJl/xqCW6qdVmcSkPSwk8r&#10;QLtZLXC7/hT8lRYvt2stpz95KQoJUpdf2JdBsZN+GsOevISLqfEyniM0j6rxlrHgWQoK9qiWCgii&#10;DevNZUZ845LAGAnNYthT3zHrn1g2AUi9WAZuKBKORyPJoD9aKgA4jG8qEyEAdW4fxBLUmueuynMI&#10;cKSvvOsFd6DXWbnGWbXaQ5MzJdBnpWPahFE1MVoMRXfb9spz20tBX2TNaqez3a2Ugtm8ky8GKsVA&#10;NYtmESWc3U96DWRzuJfxlgtl5mXEK5jqohoXyBdAndgPIA4ySkL8SZsxKcsujQXtP87jvxDEykmz&#10;lwjuhQNNHZvxADsIEpiPWPb2En8GAMI0SwaQp59ynn2aadRZtda3fBnDBdQ7Dk24c3qKT1P1MgZA&#10;qYTZsPOMtBIbik8FaTC2y7URswODv+RpXGKcl5YXo7xwLckscWBnvVzBefKx0v49bke3s26Tr63Z&#10;k0Gd8oFv2mY9p3dgOv6n27VCPR+jL4dTrX/+53/m/B/+4R9ipy/jKjsFSnlOZJsAn6ZYPdrmNtVC&#10;RF8abKcvTUtCFIt501133fW+973vl37plzij6EQwVVokySkmNNV9992H4uyaNWuuv/56EAYNy9qZ&#10;abWkksiREJACZPzoo4+SA3FBkGIDoeSFQLQu8zcpYc7++q//GlzF79vf/naao7C1zbleLmAR6qT1&#10;XE9Fi3OVnJcqorTAHXRhP/nJT6KAiN7tq1UX1kIiK5QRstfnBvzhUAzP2OBXfGzxHYWujt2QGfrK&#10;LvZcvkDOyDGJ6UQbDKMSGrvrC/u+9ImeZ/774PJy9uaWgTWphxdVDuUDeeuFwLRDb2blTC6Se6ha&#10;3TZ/TuzSc5oXtldKhNEqoXiAwoh0TKUSQyFFdoKtJbLX8povqGQMZ4p1LD0ToUy1ZMtrSiBFVpwJ&#10;RgLBQmRBfsHN8Rs3B87pTw/c7z50v+/hXOtIMpGMx+IEpjeDphsKB40dWDBiVGOFSgU0tTBTCA8e&#10;pBURt0gSQjIt/Q3Ir2NeSUBKWSHI4ExSC36RP8idAl8BFIveOU1xKrHXVHSHh2Qm2WBmMGqjiEYK&#10;4xl1yVOngwqlkQR69BkkTjDA6XypHHNnZio6/hFvNmV9DZScUb+JPur5da3kq0TfQuXch9F3LVyB&#10;x+Qbiy7zt6TDJ1UXFvt2Q7fJqVYplwl96avlL3210Luv+o53xs7bnGYmzpbCAKEgsLuYyAWzsx/0&#10;FNQAvdnOrRrcOMNgopOcYUhkSGFUZLBiVGRc0qAkxVCtw3WSMxq1RBYotwBw0byGx1xCujIGegv1&#10;++8d/uF3A/FEw1ve47zuJi7jczMMig7MqE4LiOLTn/40UjWiGqHqhj235mtU3YBA4NT3vOc92N4Q&#10;TZczTASI5hhF5SKJQov+wMyGsA4XXnihMLHpT9TSrDnXyW6d9chVzxL4ADvyUbE6op393//7f/ES&#10;ABbkkkzIJa83NMs4eNWxJlHlaelVj48xm9q6oIw4TuEDtXL4V6LVoSL5/ve//xd+4Rd4ioLFK0Ks&#10;ugETOTYo3/jGN1AuxCns7bffzhxPwbhKPvQfFUP2NIK8tDOaHVJd2hktjAkbFQXkwionhaE5cgDf&#10;jDc75L/AaMy5uKpeKomArRa92stD2PoqFQsr2MEvzwXC4qrsM5/5DF2CZ+Fh6mR/4pOR/1Qrk+N5&#10;FveyEXIQ7wSMHfjHBcqvWrWKe9W6VPOSzlgoPCFnX8GXHXT+49+f/djf3+fvC26Jh5c7O9vKu9wC&#10;U60BrkZ8BXwy6gKGO+iPBw5VDuUWVOZdsSa+aN4oGiW5ItqvR0aG+C5Sg+aJ0jqV/ynpvNJ+tNqW&#10;iyurBS61GYvLObDjslq1lmelaiZcSsxNL7yl4darmi8/OtrztbGv31u9v9yWQ2QVDqHqamAleNXT&#10;egU9GxtEEaVaH8pXl8QLmgMEYdWipJqi7qb2bKcNJeCk+FcRscBZhVOm2cMfC8LikeB4PtzLpDnh&#10;9jDV932F5Zm9/WTVAI5BTiaELZVzrj9C4UvGBp4Rwf/Yfc5XPtf/o6crLa2EvgtF4ywXnUIRY8AS&#10;+il+THtmt7O/Biz5NeFVdr8AhzFw/kW+N761Zf06HNMgNMDqoeoEGmfqpYGhIAqcPDK2M4pCqfzO&#10;7/wOmTMjYHCMthtDJciB4ZeJG/4CKTGjKJyX+Cn+5C7MIeD4sETHXpnZRC5mGX7dgHuGeCR41SoS&#10;1MPW+mNFq+I7MTnhjgARvJRF+FNQVYnt1KXJUmfs/KplVn229XBWuFAZ8gtFD6yBB928eTOKBLQY&#10;+ywpBrAx9VIM3G+RGH9YoFjOaCGo+V4yVokApD7IMTwuG7kRR4QGJ/sYW3K5iWU6J4gDFC+Iau3a&#10;tSqY/VX+9X1mSmjlJROUr0dgwjQ8iz5ArVK3rFl5Ft1jprriWZGP6kTUIOiQz83aF7AIG82n1Bfn&#10;RbQIfhl843Pzxs492Do65hzYPdibSqeKwYFSYrdv3l6nfa/TscfXts/HAb8d+5yOfaXkIZT7WhON&#10;S+eGmxoz6A+YUMRjxkGsR5MLN0v/RH4tOCMhEasOqQqwmgLFcpvSq50LU8pYQeCSYmvdYr4IJGTB&#10;nyw0rIquWhCaPzg28Gz62b2VfaPlIUY67hKbK9cHXps0EcKEPsWzKn8r67BUqz63qkut3TY5rQlt&#10;87NrKvVc8bvUv2RnLKJY1Nl+eopb0SyEPcUV/sofd1IVCYwCQdXQ9xUTSSHrR4MSwi0c8wfjXZ0B&#10;tMYYreOxckOyavZEtTEWakj4Z/ezvQaSCScZn2Sft8hZvqq8+bz4qtWBWNQTv1dBh9EZU1zxeGIG&#10;WMgUQALDIGqTMKkMwgz4BGIAEgBMOYPMiqkKd5AIcpmqUDtkiMYtPdgXz0hSRQMm4eCFSYRiio7h&#10;YFaR4JWPOS+XQz1lWI81ma0nsLAQNoJ0EtPbuVPzooWbSmMfyecUZJkwR9rnanrmF1RH2DoC0EHB&#10;4hsZJCFfB/KrxRKHFgPWwXwbChPSFDD6zne+E7YMOCt5rlAIj9YUzi8wkV/4f0Kbcjvul4lFpNmd&#10;9Jo+USrgRpQNZoqFrce7gjVs8pCA9AEwhKsy6hYWlsjRr1a/sFO1OYE89W1GBPy1scxF+RhlFWLP&#10;clIfUd/IUuDH5lb2DVecJED3R98o/uNffO/xB46EnM6gEy2YwJJ8V+PAACTpMf8YyeM/62g5tLN7&#10;1cB5V7R2zAmNDPemh/sy6cFs3oBFMb6S2kvarhZCq7MhBqSvYvLzcLbamOAm5ZT5l0hQ27qAifGG&#10;oD8X7h5bcHPi5gsj5+/v2/vV0a/d69w/GOxFxuSBScOtgpnhRj0vsxGtxERLcElFkhUXWFPre0sA&#10;68BiWR3bauSAt1OxJTwRzUy/wEaNjkOnJsDsCTjVmvBF6rv8tAasWQg7reo6/YlPMgvr6b8aCBtw&#10;8xVnzNPTbR4dgnEFEzhFjAPN8G5cjnr28WhNzqB7pdNfu7MlmFADeHwLhpymFuN8Dw0k7CLQnzX+&#10;+WaIfAdgyKga9vTnf/7nGeT/x//4Hzi7ZMxEpRAv9QCGD3zgA0zc2OwiAQbLomOGXPqP/uiPGGyh&#10;bAmxy8gPwMVsl6EVBPySVzhjnGq91llYnKeKhdVkWc8v6lgzruCa8IfIHksO1QM7+42Fd+tZWAh5&#10;dErOO+88q2dDGgmXyZBZnEaGygEtBrUV2hOTsZgqbdKzke6gQhBxTMtj4ykYwoOWLKwUEJf3LlZg&#10;M8LC8vp6U72ahRqSO1MqiD1YWF5BLOyr2JxrquFYAnfqh3GB+se0n9UL34I1CcsJsKDajBrSVOwg&#10;dgKlSjEciMRDgd6D2d37q4cz3T2+Jelq96jTPex0jzidI07bqNM55sxNOfOHnEDWzUaaU+2dGBgV&#10;RocHxlIjY7nRXNosk9RyaGY8ji9FU4d8ZRWOKzc5KBB+Fd7SEk6tXQBRryO8KL1tyZKg2Lvnds5t&#10;n7couWRZcFlntSNXzh7wHzjgO1gIGp9ZXm4mjJzntyuZiCcM+vaWPVK0laMPq5AtjfMJq0Tloyan&#10;taIQtt3UPdXapSDO40DDvBSPQIWDD3G65s5ZCHu6av6En3tSWVjPoYXxG4xTeM+3sNGkDkdDkdBI&#10;IlZsSpQxxWyIlRPRSjJWaYC3S5Rn91dDDcTLycn2xsZiIi6vieVSoRjwhwxD75kVzsimkZwxFjtv&#10;7HC0qmc8hMJDrfHiiy9G2w2ajDTM15jfMHhiywt+RWzLbPXnf/7nSIMZ7RnqUcciTBIZWuGzDs4Q&#10;FnaGKmxGav2UZGLnRT2NadUSLTq2NKqFsHb6FIhkYpYptyBvfT7CuBPOTMC49hHcTobWL6ZY+nrm&#10;TIoBNB2LYuWTizYH5KUMFkxbuGyJK83rU+GkE6hpwYhj325cTHwCWb6qbqnHW1Q+YwSa8nypb3/7&#10;24TSgPLk21nNEKsXf2wVhCtNkUoEIrQtUjl3WWRFFx5fx6oVoCRmIOj7B8v+cCnQUPA35n2xAvbU&#10;gQTtiHCypfRwdngwNTw6lkqNZdPyBKzmBFIE1QFeER6xwZczkCk4FgksELQIW/yrPW81WLSMIRns&#10;KWTn6tVrNm7c0NnZRcPg7VpZtbS2EfOVGwV/aaKMht3d3fPmz4ObZ23GgCjjVhVJYbpkG0vx5LPW&#10;umazUNUq0VqkSzF4qIJ9qIOotFpbaol1wgTqq6pdzr7MmVIDVRNvlMkBm/RqwqnGsQSknQaqjf5K&#10;0imjCRt1CpFqPuSU2IN4bJvdXw01UAk5k+4lfAHjBZiVPeYBDImec1h3xpxqafRjeAcqwJ0xTkKi&#10;gVAxU+HPd7/73QAJ5gjSWPHXvffeiy8dziBBRXOAEZVRXcO4pIsMvzLgnkFc8cp752sOwtYDynrw&#10;auGsPSkIq7lQNI+dMpWJ3SZMlmKbpDVoJbAWGVtALEqJxqFspSLJSWtVJubVkk+cl1G53NFbgEth&#10;hDlUVIs1VbxX3kSUg/CNRef2cfVrgBl83EwV+1TmI3pVTwTOIalBfwhwRoDfH/3oR5zUQMAHtWLx&#10;SYpXwucKjn+qocpId2hwWejwkuru5c6+aPBgODBgpkD+p9e6BbzKIoVkrgv68oFqqlIcLWZTBTxW&#10;GRcDYwKvYk8BiyzBYV4Br2IoOSmUqfLwcdWc1AjZhBrZOKbYYFbR/1oaiZ01zmXb2oDpxmgLJ26J&#10;RHNLM1J9LqlBchIIizR/2dJl69atQxUbZhS5B1iW82BZcqNgoGrjTfbgQflwETZVv5AKL61dm1TA&#10;NYCqqut7kzqC+p0KcCq//uyzZmvg5WrAGKTXYmM4yEucqL9KzGVYWc+3BX7YuIpfPUaImjP8nOOf&#10;3c/+GgjknUl3f9wXiDtY+Blfa6BXhmIcd+GXYGY2xkBGSPFiqFTJNAUNN35xi0QEe67KWkbDNX8i&#10;rZVqFjZCjKsiAiyvIR8F+nMWws7MRzqxXOph1gTIpW8mIKjN/jkpYrPJ1A606S5Z0ljnl3qQTWNL&#10;TmLBXDbhCcEF+TzSpjNyhCQMYc/wp55o87fM64yzUPVwXyJgGeXoXWYZLyvjpjbEIwLU3vzmN2Np&#10;h5UevsZwf6a60ud+mdZrFF0Jp17Nhgs9C92ec+M965wXGn37ktW+WCWPSbMxXK0WHbxH4gPWh3/2&#10;Ur6SzxULuWKJCIc0KadUs1DkSwFo5c9Vrv5EzVr8J1NCJEoKMysXxRYm0ibV3tTkpLdKYyMfcOf2&#10;F7bv3LGTnEGLtARoXR5RLEl1u8aJRsJGbqAwClQIASBY37MhnMKHMYItcuZe2Zah2yDVWy3q9EQF&#10;v2XzFGpjMn8U+ao+pbLxp7QUyIG3syPviY0Ss3fN1sAM1wArTmYBkW3jxAIetvBhY2ITg1tZmqLc&#10;boM5OYCP2f3srwGMtCbbcSWNN74SQydNgNm/WGYoN4H+ZmhjVBSiYDCEL9CQziiKWyTYBEELrmqp&#10;z2jJCIwSIGcw5ML3lkUgGmMlEBOEJR+JE8+Q7TXKwlrweuyBMKjFr1qOiM2SAp+9anFbPRQWBVvP&#10;BilZPVupNJYuUjNSzlriSGSvG2l8zNmavDkWYNUEL/8DbJastbL+n4iTptv+LNFbj18FF47Fr69B&#10;RGtxoQfgcIJd5Bf8imsnBg6cm9x9992gPbWEl1EkwC1gGm+tuMn3oxM73B7MLI1nO519zaXhxkra&#10;kzj6DGUDWVuqBDERCbg5nz9N6GAAXMl4JqVLB/G85Y1QFIZvBOL0ogwYGZAgrDC0lLAZ4OCMEffP&#10;mTMH/Sf+BDjK5bUAolVKkVkY7wVShDd97NFHH3roof379mXSxj8X3o4P7D9glWtrHcdr5jyXG8Gy&#10;HR0daBRAxLKBYhkuOUMZKAx52qjO3CIW1rrKEn61vKz6goWwchBLxWrRKFGGNAqm285n08/WwMmp&#10;AfojnY6ACkUoN4zHKkRpcgoEhar68Y5H9KZCyaEHZ8tOtsIvtj2z+6u4Bpx8JZCvBPOEtvEFqgE3&#10;5AO/lmbMho8hVyMk4yr2WChrMeZjinPttdeqeQshaOXPn1/+8pfxm8QBac455xwOZCMhOkbgVSO5&#10;Jo6T00dOJNfXHISVGFRAUGCUA84Inlr5o2VGrdUzN5JGPNYEjrMeLwrS6cNbJUKtYNj0ILWD+mUQ&#10;t9QTqNJQlLhW4ZTISpBXEzNTuMXB0gVU+QWPdBe/UpZV+1NuHAtbWGmsCOAJSFR/6pIwq6qLAwmg&#10;BQ500r6aHlEP6E+kSZ6d96jaVb3UthSMYBlx8UvgCRjKb33rWwA+PpOlD1VXqkPbFJ1KodEfDFXx&#10;re2POYWF2ec3p799U+Cb5zv97c7ejLMn7RYrxKOsEuI9XOTzltPhkhOrxqL+qBsoV/0Fnh1JdocJ&#10;JWCsm/lYcLO4myTcAagajAvIowHje9IXiYYQzjc1N3TN6ejsBMV2dXTg2hraMxkK8zq0JZZSVfLh&#10;T7QMvDm44vOzoiv0HB3Yf2jv7kPP9fYfNGG+y24BIrg6Ui6ZODde+zIRx1mdUQ94g/X7gpgsRCOJ&#10;1paOeXMXLloIEbtk4YIl8+Z38/S29paGhgQBsIZHBvv6jw4Zp8nD2Qy+cINhzLSixEpo4N6ga9wa&#10;qO3JqBHphBjZACxWxUcx2VEQ5pgojzgvPDtb02ypT3kNeDG6mA2MwN/jSjVgz1g5jLgYtQEaJAMy&#10;0lhYMTpFyARz80IS08lcJ+I60QA6BubX+CyY3V+tNRB0wiEnEjLfmiZBYHAT5Ham3BFoxpeMFO7g&#10;+9//vqRbuM0S+hTPIqpFCAGbDdm140jLYh7OyBRYvUCmCDPWI2Yoo9cchFW9WXxWj8ZslQqWaaYU&#10;ttCxvrqwo8UfFrRZYlVElxAkdwl6WrQnXGtGRw8dMgHXE11WHi06VlysyqBL3GtFvcrKsrbkWV8q&#10;W1pBK8sf29fUI5StnqXHKR9bEgkR6hGtBfqqE92lBBPA/Qy10rM4G7hGXKRdcskluEvDzRb+YvXp&#10;qS4tmbTw0Ifw1jaeapRRnCP+bDFULcT8xaZgaVmgf4HT1+70RSoDoSoWH4wrAEdiDqFDZyofS2eP&#10;uaQ5GZVWY/xsQsIYQ2jzHyoHZcP0B71YA5CazU3N7W3t7R2d/La2oNTaDhfLb0trK+G1iE1As9Bn&#10;9cLKeK1R9nwes+kNZ8y7AXPSNBjvsplzjXsYLqLOivYsMn/4UC8gK+SogcKcSSRj4GYCwbBjAYZB&#10;GLsXlcOfSqXxl3Ck58jY2Eg6M4aXW+6NRMOg6ta25vaONquzW99oTecyxTT/U6ce8QvLNUvBnsUd&#10;Z7boszUwWwMnXANMJXKqhXrA3r17+RMlLjzTWwJFEjnhV8wkcJ7DGTwP4J0A1Av8ZTCVKu0Zvr0W&#10;IawgnQhRkZf6SBYv1kMxHQvU6kaRkdxev3FGklAEqVZWqwQWfXKvcJ64TA70RBXDLow4sIy9oCcZ&#10;irvlkmZuKdoKPipDYQ1LmlpdVQvBhUpVBuHUCZuFv/ZNbbVwSTnbV7aZqE5ULVPlfIb3gRkp3jja&#10;m/gvo8Bll12GOgGDBUQsVp+0EGlqam2gpa1tkwgFiDprMCPEZiUfKaebnFRbIL3Jf2C9e2Cxs7+5&#10;cjBYHQr6iq4XH9O4mvQ2fEqCX4GnZt1svqWBuOabqOV6sNiAUcifEORroqmpGcDK1traxnEyiaeL&#10;phYAbEsrB/inAuxqLePd6DUZLwed5EEy/2IFJGhrXsUPd1uBtQ2GsA8jykA4GrNqqxU3iAJMIBQB&#10;xQZBsVCoiWSUR3e0t8/p6qIYsWjUqABnsmNjqYGB3sHBfhyEFUswAb54Igo93N4O6m1F1QGdhAlq&#10;uybIq96StQHCg/E3n5GPO5vJbA3M1sBsDZxFNSCois9XnLUT8pNjdLcIe86BCDgSCOPidvMTn/gE&#10;BhscwyPIEaFUFs+K933NQVj7YQRh661bdEkos55N5Lied9SfYEQbTZ4DHSvcvGArCfhTInjJ+mkW&#10;cl0p3Va507LafpwXD0cymhGNidkaWowDksmXlmxuuMqfChMqbC2lRs6QG5sMv8Tvqi0K8gpoCrKL&#10;G9ZmqWgLXpVMUFv6hUp2LMmqkyrG7DZpDfD5brjhBrwTYO2EUiyaSfUrItW5x78aYz5jqeUNHX7k&#10;+NVCqJyKlYebqsPLqvtXu4eWhw53OD3h6mAVLTrDs3oSKA+i0sbEvyoOFh9NuyfKN/jSu0rIeL9r&#10;DLSMgw3jYwNEyUkfDc98W46jUdoPitdoWmMsCDbFfwKEsYcKPaqTM57PVyBsOIjUHgjrY1lldm7n&#10;HK0PzVUUA5pbaMMt/DY2NTQ1NzY0Alpj0MSwtx5zW+tYni6PuZ1fQ6MSizOX96JzD4+NjmSzaVoi&#10;N8DFYk7W2dHV3tYB1KY3AMQpRsDTWJB3DxeNBWl01PbZJjlbA7M1MFsDr7kakNCVyEcEG7LCXtgT&#10;wRtVB+MkuAU1g4985COCvExDeJAVBWv1B87wunvNQVj7PQxb46E04TNLItbTaAZJjDOXIiD1+XUv&#10;mwhURdQUEBQWYVPOYknBshL6yx5FQFZqfDLMEq6VNJk/AanQY8ah5rx52HFjZyNrG2xfZEJuDW5I&#10;L9GqtXSRQwPrBUkPBbNYvla+5S3sFsWrGlDJRevWA/R6O7Z6NlcpuVfoX5csL3uGN/1TWTycSQFh&#10;+ZqMKV/72tfAsqptqSvZZuOx8p72aI3/rARK2WBhNFwcaS4fmec/ujx0dJF7pMkZCGC+hWaq34W2&#10;rCWuaYN44gVv+STnWVYOQEtQY1PbkJKTRjS7mCErwVu50OIWtXANah5KrAU6JlVNYwHo6RlaS88F&#10;3QFiGaCl0Nbe0dU1Z+5cXnr+3O658+bOa2ttj0VZpwXKpTKlS6cyqA1IXKAexNNFSHtLRIQPqJ6z&#10;JjRvwp8oKtB76Dle50nEYxh4xTkDNsf/Qc1hMwhaBRwPs3cqv/Lss2ZrYLYGZmvgTKgBaRhCeBHa&#10;AAst/GQRtZ6RltFVeoyagEgDlsBHATMU2m7ESMIHohWcie06w7fXYnQu2HXiSPE5MRhHQUQwQjhA&#10;Wz0asxB2QhoPbRj0IIhgMZyWL4IF8oHFsoa4w0899ZRCau3YsYMCPD++EVcWn8Noq6Cz8thjj8Hq&#10;y+6bA7y4EXyLS6TBayY24PzJAWGfoP25Cz9NZAPvS85wVsqWu7jEU5QGZ288navXXXcdjdhyq4JN&#10;9QSqlWVbbQRLu9Yv3QS5hPhFo3FAgVnhwS+i6/majc41VVfXIphvhEcCvgXuqPgQ6MhqKFGDsate&#10;Fkc4PwcWVtNj+We3Fp98yu3tDVZLWG95jmCDuWokW47nnVjOR4wDaNgxn/9QY2PvvLm+eMyHLCBf&#10;zBXKKJEWSqyqagowxpes4U5dvLcax1jQ+oaqN0QsXL1hUvmXYmD/BB711EnLRTIoGp9cFb6wp6jg&#10;oV7RpcYHUKDsayw2rAivnu8uyuQzu8o7Dvj25EMVcCpODrrnzCWgwfz5C1mI4VMrHk+SC/EWiAg2&#10;OpoaGhwZHBgaHoZk9RwRZHM8lJytU7lIOAZITSQbkokGDugTQZd4IgFeyurh2NUm8FmvYmjlUIjo&#10;DhDQy1esoCnOmGPkGRrIZxd4M1SRM50NWjeOc6SvvOuFwGCfs3KNs2q1dNJfuyzPTFfxbH6nrgaY&#10;mhlqmGUIDItvx1tvvRV9Nogwi3CYuGXuAlmGjizBDt70pjddccUVeDyU6YsQzstwsWdIdK7XHISF&#10;miIEBWAL5EoIJb6xIKymFksi6kC0qL1qMa6dhzSJ1kM9nRHC417gC94uUUbhiXi5B4zef//9eK/A&#10;uIcNzAruBGUCRjkGfZIYD22gT/7k/JNPPgnaZqPM/JIMpPvwww+DhPgTFWzwkG4BInOSS6Qhfw7Y&#10;yIHjXbt2gVeuv/56VlpqmlYfoJ43VcnF21ku2b6yZamFeu2mTikIqwCzaDtgg/9aCzCrNcyxmxoS&#10;GxqcbCxC+OI4KFixYgWOUa1yvdLQWlw/gNG0vEpqLLft2dJTWwP9/Yj/o5V8wEeQdZ4QLlYS2Woi&#10;4/PnfTiJLfkDPU3NffO6HSAsnGYFbzwBLL082bqnbSt1VRAz6q2G8jc0ponuxp9G1wQFVcNbGs3X&#10;cQNBc5t3lw/G1KjlwtF7xfIk9MZwy+ielqoNpYaV4VXzA4vSBsK+sN+3txpzm5paDH6dj8+sBcj9&#10;m5tbAbUIJ0ZGxgYHhoeGRkZHUhwDZE0EsVyWxkYBKBWIkyoyJmadnXPn4ji2u7NjTmtLezLRCKKF&#10;REbTgEUTSjF4WPA8KpqQjKbbQg97+gm8LGXjATTjWQh76ibMV8GTZiHsq+Ajzr7CeA1IlsV63rN2&#10;MPYDcCiCrUoilo0RE4EbAl4SMHEzMWhKEk54eV2CMwTCvuaWmBZqWBha08iri0hpiVh9S0FYnbS3&#10;18NW0ZZWYdQK1hGPynaHKRlfa+gPYPqHuyBoJzaYUTa41QMHDoAyga2AURoNJBMnFQWU8JsKZM/G&#10;AX9CrMLCipoFE5M5WIRLcizPJj/2CtpJJlqKrV69GiUENVzLH1uMbs3CpBqh8nPVGhtZKlp1ZXUq&#10;BNN1VaBWOHh2JLE1QGWqfqi0DRs2sNhdvnw56kdoFBCNWusf265MShzvGCcDDqquVRM/FhzpAtH8&#10;Tj5WHmwr9S6o9i0KDM3xDTU6w5HKsNc6ZclkNrUHdKIbUJ82FCbuqIy0HaoVwApcNXZO4+1ZJvze&#10;kkvqs5gYGnVYbkGDtb2jnTbDxtinZpmH4S0aS38GN+8ry5TM6xdmNwcNSUJ0cSMuZrvbWrm3CeUF&#10;hFd46UinsiMjKX7RC2ChVK1Q2hD63R0dnTiLXbZs+cpVq9auW7dxw8ZzNp1z3pYLzjlny5o16xct&#10;XNLW1hmNJkjs99zEgXc9DxoiEYySL68GfjW4v+opRUi8YFaSs01xti/O1sBsDbzmaoDhWgRGvWqf&#10;5H5S2ZJemVn/j0/fHNv0Z9Ek/qJfz1fZR7bQ076XMCjwjlBJ//Zv/wba+/Vf//WrrroKNKnPaSlJ&#10;zY0yFReYE+wz8+e4Uqk4M4E5XRWolbd/gVoBO4FLEKplZ5WM8wBTYKsHHSpAT1hYWFWUX7EchJHy&#10;BL5JheAivSAv2JRfCsZVECrYlyJh8A4wIpnMtrgqrDlOqvnB0KBYsKw8wKvVqvxqzXbtJfsz1YAE&#10;3BbiS3uGq4I7ulH6vpSTkn/qU5/6yle+gvLjhz70IR53NraoGe+6+gqqbQ7gyz/60Y/+3u/9Hkua&#10;X/zFX3zjG9+I3rMqVpy96wsU8XSN/HL/gd4vfHno059JPvNEez7n+fEP5UOJYbd9l7PwgcKGe4qb&#10;tzrL+py5gdCDC1dvvfCSUGdHIjdaNK6ynXIKlIiXDM++UBvyB75aNARCNaaEKBREI1Gjlp1ADzsK&#10;lMWKC1NAGj5wlJvxrmGicPX002VQhhkYHMBXABjRs/FyiqFBN5VYmFp6U/SqSxMbB/JHfuh/5IWu&#10;ntiSBtRely1daqLIest60DMtJGt0W3PptAmyQDG8ejY/gWoF7Va8E2BChvstdFljUfRpURyoAFKr&#10;OP4mwoOn0Ov57QoUS75Mtmj8fuTydDiumhaPd8M4GrVl7m5INOzY/uzRo/tuvfWaBYu6YWhfSTs8&#10;4fYw1fjzSgoze+9JrIEi4gxn6zbni59xeg5n3/iO6DXXZl3ngL+8bPKHmrigs9tsDbxGa6Ds7syW&#10;l33u487Xvlhdu9H3jvdV1yyrOjk8IJ7qCnnNQVgwxJ133gmEBUECYVH+4AD0oLBDwm01emccw1kI&#10;K1wrYMpJqwkqTl78pRXES0mUrOQZAKmxndXAo4pZr5hGpGQORskV0T8MK77Z0HDgF5wBvQ8I4FmA&#10;YJGywFYZh3ESyIuKAiVH2eVd73qXnA8IUgtbC3MLp8oQR6USYBJvqrWXICybTWCJZ70v94pk1cta&#10;4xupYQjCYvz41a9+FUbtwx/+8MqVK091W56J550wZJnq4Wongv46/s53vvOXf/mX99xzD4FS/uAP&#10;/gAVJU6+KLIpV6eAsOA50G04E2w6FFj0WHXDPflNT5bn73c6y+7TC1b3XHo1tlNt2bG8r1IK+suZ&#10;YoZvRFOheY+OGm4+nU6Z9VW5jKWWcV7h+a/AjQVroQjo1TMorJl5wflWzWKdj9vXN2jaHsKDwQEO&#10;DBHrhZAtB7KxYuOi7KIrnS2b3WUZ3+jzcw4NrClGliTRIcHRK24IAKKsjTzfXhWIfXQSzH/j9o7U&#10;CbUdi3p4NRrBXwIrJrQeQkFfMIQHWVOj1BwrQbCp7C3NIq3oQ90XDVqDgyvGa5hpjSaaVwhEa4Bw&#10;OLhjx9N9vbtuet1lS5Z0e1E6T3w74fYwC2FPvNJPy52oj/ty27bHvvQZ/3PP5C6/On7jzU407MUi&#10;mHSbRbCn5TPNPvTMqIFq2ek96nz5c86PHyheeBkQNrdyUd4pNwEmTnEBX3MQFiAIhMXJPFP7r/3a&#10;rwEgmN2ZGqUFIj5SQFa/Fl6IjhUvW2+pZ/GrWC451SKlUCab4mSSlfUXSxqrUSByjmyBgPfddx+Q&#10;FK700ksvBVjoRhAqT+QWCizDbW7RSXRh0T3lGDIPfW15ylSgBJVKNKosdfiTk1y1RLKdni39rMZn&#10;obmAl07yFNHMuiogopfigNIKwmJuT/n/7u/+Dl3PU9yUZ+RxJwxZXgbCihe3bYkWiGutX/3VX2UZ&#10;81vehq4St1OlZiExBYTF16rBfDjM8kdGwvO2Bzfcl1/zeL7zaac94z8Um5dZsqGzsbGhkMv6nYLj&#10;yyBrNw0VItbTZqHxwMdCWIL6rM8B63nAtImwcbnFMmd8FcdIZKIhFPJmVZbG37EnNEAJgD+Nhy3H&#10;iZfjSwpzrvRt2OwuTjvprW2HDy/JFOfgDhZLLCK+EjKxWiGegtdi4WI9rwVQuKZrCb+yHnKN2wPT&#10;A0yoBsZF3MqSAtsxD/uaJRlBGeQvxPPUgBYs2RnBhcfLmvAOcLGsAQjPWK0AfyF8c/mjrW3V2+64&#10;fMniLr8TeyUN44TbwyyEfSXVfhruZVhzSi/sDH3+U8637x6JxQPr1rK2c0Z8Y7MY9jR8jtlHntk1&#10;0BCIDww4Tz7OlFK+/S3Rt723ugwIW4qYGGOndpuFsDUIq6jrtelUMPYYCKtPI9JUwlDLSsrxEFM1&#10;WFOydbklEt7lFim/giS4EbBrCC0P/HGXXB1xFXMoVF3ha7ds2SLWcwJoFldKboofC94FxZLsmmuu&#10;gbjlpHzHAih1OxtPkZtY4WmVynKuQqj2V1hWCFVA3LZGaSDYGV3HbKoHWFjoZMvCAmFnWVhbdXwF&#10;Vbi+NQdowf7xH/8xTqeppb/4i78g7h8JaBUmGsoUEBYa3UVNlrjqGHC5LYciq56srtyabbu/0jXg&#10;FvrClUIiitcrlirhcDFXHHZMQEHj1ZXHeasOufWtFiqYf3kQ0fidMgZb+soQseZA7cFrE6b8htSX&#10;s2QyqSl8i4zHWDuU9y8ptt0Q3XhxYtVwYeQ7+ScecneV5zZ7PQevBTzYc7HsYUwi26oFmrBhXgAC&#10;r/NUiQlrbMRqMTd4GMnMWrGYNxXlbSqJFxTM2NzgolauDb3MUDYw0ceq0SAH0MajxdLAgoWxG27e&#10;9I53XTdnbkPolQVtnIWwp3Y+On1Pw+OHv9rb7/vRD5yvf6Vw6NBoPNpAII6yWTlOts1qWZ++bzX7&#10;5NNeA66/kssXEOzNn99wy+2+y69y2puNDfErG25P5LVecxAW3VNUNv/93/8dEAkLiyM0KRKwCb+K&#10;xbR0rFhYiYAtaDO8VBqP6y8x4RJUFVEq8br4Tglzodw8YW5aXKYoUtCkECRPRElAseAwD9y4caPU&#10;TLkq9MOjVULwKOcFYcG7oFjyv+CCCwBDpARKmiCh7e1gWdCS7jKAY1y9lRyEYi2oVQHsRiaWbdVz&#10;tdXDXI45QzJKwvvyJ6EWUJf8zGc+I0WCv/3bv53VhVV3rP8EakKqYcJ0ffCDH/zBD36AHvPv/u7v&#10;rl27VimngrBohYZoCb4SInkw3Vhowd7gkr2Vtgeqi7bn/c9VY6mmTl8k5A8U/MFcKjcSqcDs1kJ1&#10;jIfsMH9WYGcNrvTwozcNG3DI15TZoljScS8KfFkatYGkMqDyWkoNAQcKwbyzIJu8tLr03MDC0VL6&#10;B5VtD/p3HQkFjRWVdCdIX3tGNejppFpEWIOzWIlBrnox7wzgBb96oXVNA6uMewIRrvbupMyeLwS9&#10;mSmLBbgBbgffl/HTMLZ4afLGm89557tvmDc/ipOwV7LNQthXUntn1b0pVkdlp+HIEf9zz5UPH8Jz&#10;czjgj6q5TbL5a/6/z6p3nC3sbA3MTA1UAlBXTA3V7jnxNWt8HW3ZQLXgK8exj5mZBxx3Lq85CAuU&#10;BMJCgAnCWl1YZnXgnWIN1KsTCHNo9pUMHXiq0AD2QLqhYmFBq+JiJfcX/wpyFU2rp0gbQZCUeVig&#10;mYKh24obAcyhMF0XGyoALT5YMJSSGKOcaJRLeIHFnIunwNoSPk4Ca9AkEBb7LehY8lfBeJx1Vq/Y&#10;CjC1KoMAtH2E4KkwTj2EtShW2IE/FRyBtyMTnoVqxOc+97m7774bRQJ0YXHgddyN8AxKeMKQZap3&#10;EPS3ugS2IbHwoK5+//d/H+j/G7/xGx/4wAew/TdmSX53Ul1YcuFrUvfVsiFiK774QGTOYKDlKf/i&#10;h0bd3e2r5l5544I1y/xuruIv8r1D5UYCBhjjqWzGa6tGbmBab9EoBpjTnlmVR2d6yJT4V572i9FF&#10;wc2Wx9Kq5dcM/72/vbgHRu8gEC5GS27nUGTxgficvkjRrexZkNm/ILenYJZ20K4U2EO9uODyYPE4&#10;l2oQqd+0eVQL8PIVjkS9aLqG50WLwIQZ81L7g1ljvWXoYsFqDxGbWmalbyIpeEBWHhEMts6nWRYW&#10;Q0GWfPlU+lA8kbv5louWLGvQc094O+H2oBv19bXVH59weWZvPGk1wGhbxPiv6gTTGRS3EAgYlZcg&#10;ajmTb7PxCE/ap5jN+IyvgZxDQBnGaicaceJh/OjgzpyQ5wGOTvH22oWwcKLShRULy3SuAFfSKBC2&#10;08ewGgViTxW2il+Fk1UYJGFWjmF55W0AVpVfKciKsCQrshVgrZ/PJOgHUuNdi1tgMcF/GHIJMXOX&#10;LLE4EICWPJpsgbD4GeUADwZ4JODp0qdErxculk1hZnk0J4GtMtbhlyfC1wqVcknJhKeFX2vC4vEa&#10;EBFLAXQgJK0aAJ1bCPv5z38eLU+iRcwqEkwALvoE9qPrTwz4oKv/4R/+AQYdLHvTTTfBnU/FwpqQ&#10;A0bQHza6n06R0SMdTKaDiQORrh+loj2rL9v03vetunBpkQaC9mgwEqg4WO3TCGnnNFKCH9NkWc0A&#10;fvOFPM4G+HA0Wi2rTMt0Qasgy1osNy2cRBhbBKY1nvStq8FKvBJrH4jPeSHUciBQjQZ6V1V7lpX2&#10;lw+js0DPMcG7jCcvxBrGH20wYiQSWoaxaa1oGrafcAkGoRr9AmLqmui3RgZC8b3ban0RDhc4bfRl&#10;jZtag2CNOzAPRRhHtZDXZSebccIhM6Q+++zz+/c+c+0NF61YOU9Y94S3WQh7wlV3dt1oWjlNC2GH&#10;1kfGZZx243plkq0ylYbB2fXes6WdrYFXVgNGYayWA5TCqY8E8loMbaDoXCAw5O+EUwNlMlEJVdSm&#10;VQ/MCcl5c6Qn6fQ2KcIy8YM4QQDWFSs2OtBp2tB0BIxi3gQxCbeq/EWpWj1agVrRYGwUBrSBtwTO&#10;GL/ziQRPFPYVhiANeFFOtYSS+ZP8KQAJsAcCDchLF7/kQ0ouccAvZeBXYFqkrzQyZRlWzwdz1Zaz&#10;nohVASy6FQrR64gnBhZTGyhCEBUM8I1yp0yUZje1H62IZFEn1Q5+AazUEjEvCGBB22PpAoFt1D3l&#10;HHZkNP3c87mtW8O9R+JlGqdBbGUHIIjyKA3SqI3iqssXKQ4DbxfPW3DBitZ5eJw4VKqOOP6S4z+a&#10;L/XkCocK5SMVf78vMOj4B3zuUDAwEgyOBsOjBLGq/YbGQpExNzgSCA4FXHZ8zfaXykeKpSOlytFc&#10;/mAufyid2Z/K7E2l96Uz+/gdS+3tG9mbGjxc6R2K9mWT6XIlkD4Q2P98dltP+tHRsT3cVa7ik3jA&#10;5x8gQzKvBPqr/gHK4PjMgdl9/RWnr5Dv4VmVam/F6eWSLzDgBk16dCLC4XIkjKuBfCCQ9fsyaAsH&#10;/HhtybmBQsBf4MCHExdf3g2Ugm7ZjaYKxX7sHtHN6T26e2h4/8oV81ta41OblJ+KtjnLwp6KWp6J&#10;Z5ScERZWngY3mJWoGQGjVlBOOQHMAVndHbP7ERoYpZfZfbYGXos1kLfcQMZBfBEI4mWu5EsHHGvD&#10;MBPd8jjyeM1BWJAW+qOEsAKGAmHBDWIWLc6wB5Z6FOko9CnsKPVWcCFyfwCror8SawCXWFg1CWKK&#10;+ETCLkIUN5mEd2NDxI/BFgqvCI45zy+eQRH9QzcJFoM12SwSBYbiSEsbD1JkBBCqqF/xwZSQA57L&#10;VeFXfikbv8BcNqk3WIzOO5JeAJTnAprBtbwj+Uijl81qDgiqCklL1qzaEBqTcRhvSp0QIQwICyy7&#10;4YYbXmvRuY6jr5nqVVsSsqEOgfscwKYTqo0mce6557IYII614bvTw32PP+bbtTsxMBQt5KST5zfh&#10;uIqozbPeJXJWqFJI+wr9bro4P7jgvHnNc2DcwaC5QqnfKQ9WS0O+ymjQzURD+bCbDQYyrj/l84+6&#10;boo9GMwEg9lwJB+J5mOxQixaDLlpn2/UcUbcQCoUBDKOOVWOgYyZoJtjDwXNsd+Xdqqj5XJ/oDQW&#10;y5ba0onmfEOpmuuP7h9O7v7/2zsTKLuKqm3f7ttDZkIShiABlIAMggqIyGSQQIAgIrKi4jz74zzP&#10;w3LCaTksxw8RFWfBEUX41OUnvyCIBNCPSSLoT5hBIIQknZ7+59yne3O8nU53Op3u3O5dxsvpc+vU&#10;qfOeXbfeemvXrs6pd1LazBld06Z2tLU93N62dkr7Wj4pp1pZTX2aK6s5aG2mMmuq/OS1PNjctIpa&#10;URmCXsyaQYzh5unTiYDB1jLrWrljCzftqLITWWVdpXdtSxuLIB8u/jWvaYbatqypNK0mqnJPF6EY&#10;Olpa1nesv//W225as+6hvffdh8Y3nPey5fIkhd1y2I5uydXKlGKZYSG74nFemw9l+WQLUbVCjv3P&#10;g0G/GOyCPJ8ITCAEYAEM62gmzThvtdp0xp6/8iMw6Sgs1O26666DwsL8Dj74YCisa+pjijN4Buh4&#10;Xv3MMAJopYiafpKglbfddhuCq0FbdSpA44SaoO8S25VZdRJ38YDEScQ2UvmrhQsXwiPdUovbwQL5&#10;lDHrOQBN1MkBygsDhgpzwHnqABPCfRaurJuBV+ml6uZe5HEZmT/6+kXEJ+QVvwK9HlWLnTw1g5Kh&#10;bNXLyx4Fqol8UgLPrgoLI08KO2T/Cs6uHeTFYUXsA8ybgsXusXAvYqM2VXpaVj+0/u8r1v/v9b3/&#10;+ldbT//C6PK0eO2YXS7uqLas2XnBTk86aNtHzceJoKnaigbbub4DQbfYebUIlFWbVSheZLE9R9/u&#10;VthArQKF/0z7lGLyvibP8ydvs3Asqc3it7VN8WS42fQ527S3TGuZvm3PttutmTdn3TYt7dW1O3R0&#10;7thdndtERK3av2I2gQOKx42Wimk5joJ0JChicbC2EM+W2iYLBJDDx0VHhYKi96vXath9LbS2Qqy2&#10;tEuMiwVgNbPsWzlHNhoR1khYN7Ad8kVs0QxJYbcovFl4IpAITHIEJh2FhdtBYRG94JpQWIhmWXHE&#10;Guwvo9fkmK4XXtgfJX5VbPqKtInwKUHkQrp2HABQHyEiUlUKR3N1h2KpJ1+pv3qMNMsnBJTMdOdI&#10;ufghcAkRsijBVVlkIDMkGG9XemVW+uM6uc8++3AV94U9U1W2eiKIAXdnbhoGyQEsRKlV1wJDfcFE&#10;OWk0UJ9RXRbSoGOADhWCoCukjx8UNpRpuawUn09VWDw0oLDwhmOPPZbKT/KmtfHHd8yA7WEwMDbY&#10;P/HRMLMDHv/EudvPK7wG7rtnzbU3PHzNX1vuuH27wglUx89SqSUKu27BLguefPC8XRYULnzV1p5K&#10;c093J1zVMMDQ09rWVkUkrVpU1uL18n9ZK47Q/A8Wi80UIV3Z8oANAmCVUMti2wEpa/FtxLIoIhbP&#10;mDqzfeac3jnzHp47a83M1mmtPQsqvQuamrclIDystyiQ5NZcNY+ToubcVNLsjQqf7Fm13RVmwnYL&#10;o9UtGyfYWt5HthpxNGWr7NvYSwrbT2SNF2IeKCxmnxQ2G2AikAgkAhMbgUlHYWF10AVUWCksaijd&#10;qxpPvOnoL+0ydSEwgJZruUjGH6DXhAdA2pBFKQqiCd0kwUtgky6fkiNSeCyFqa3s7ltWBd3U3wCW&#10;CQXELWG//fZ79rOffeCBB9IHQ1Uf97jHsboL2krcJRLMFWYMwaV8+CveCxTOojQShUB55c1UgAVb&#10;LseRmMYirfD3tRrWUAorMS3z+DgT4ARWFmjiSSENOBIQVCEp7HB+MoAR0q9Tsn4m2CQAPmr+Trvv&#10;ufus6VObH3xw3XU3MN6q3nnHTPxjVR0HUNiH2lpRYdcWFPbJcxfsjHsHK7O6mdqpFkum5Kys3GfV&#10;PnzVSGoQxFq8gRqDZc1ULRVSbP8/DLa2Fgu7rZHR/qQWq3raPq19eusMVNjZD24zbdXUanu1e+fe&#10;rp16uqathzoXo59a0Nna1lyF+oufvwsH4anunKzlsx1DQZqnFXuDUR0HTkXg2toYKlhszAkYSEvN&#10;tW5mNwZaqNoM2xjypQo7HFPMPIlAIpAINCgCYx4CYbxxkqIVZKCfs6pHqjVGimzkhP9BWOGCdqhe&#10;SAbIH5InAioxsAhrhSMjB3BNWCaRrcijuypMpRyBS+4rs6Q0CYS0wGLpd+l9IbKUhrZKtAGILDGz&#10;KBZFVnJM4hb6sFIIfyL0knSuhU9DZPVVoD5QYSqJLBobfbnJggu8XFUWHFdkVFjDqSC8COSvgYCu&#10;CyQfMJ6rPB4Y7xe+ld7fwQ+Vw+R4jyeeeOJJJ53Ei/jpj8+78s9X9BA6AFvrxR+vCCm1Tg1zQ6lg&#10;ingkFeGlfDOwv0JbLSbxa1vITmkvpM0+kXX69G1nz5k9e1v/sQ8GXHLa1OmFI0HNErmw5j9gIIGC&#10;xYYEi/G40FACaoGcwW5tNbaOYkDE3doosMoeBLQ2YgzU5N0ijhtGS5PBUPnUhmfOQIalDtO4pODW&#10;zXhR0MT6tmU2FofJ4VbhCNGfQpct26SNyCmFrfTdZ7USgUQgEUgERgOByUtho6tzuZKkzc6PPyV2&#10;5SQ/cy6efpQOGLIIU4RuQhN33313KCbyJ0wRDkrvrq6pT6oxYg1BFTFlZX4u4aJwJ3ZVm4LUylAV&#10;gynNWX775mDexvaSj/LJn2SjBPgB2h4KLjxYek0lqaGbIxgMQYHWpAob9FReEiw2wAmgREkKK1CR&#10;OSnskG2zUENbW40RQYIpnnzyyYcddtjlV1z2y1+c/8+bVlTggoys8GBuLtzlB0uPhPcvvEILeZIz&#10;BeGDgBaqq94BzNEjcxY0ERbKP07yr+YtgNsre7wWu8vCPwsiWy34qzItbFIzCJNTua/JsMXcQk06&#10;bdEkapvCFkFcC2fb/tKoBrebvU2xYJHkEkYoLM1HFZYyCt5cq0D/Z3H3IKzy16Ctisf+K2pY02sL&#10;4l6KnRw2PORbyAyJQCKQCCQCjYvAZKSw9seyVcmcwf89qfoYdBB26A4FITUhQdETo2uyBguCyCdE&#10;lo4ZykivbAevw58LUyiWuxiBS/nTzQ5caGUMAR1qlbKogL4KrsoKv4UIhsCBdZYyciB/tf5yU8qh&#10;Mi78grnqQUud0XF1MJABK6/6dMFNw5rLsjQng9wboMBUpjiN2wzGvuYBoCMiKsBIg526Zk6dcdGF&#10;F1x0wQWV+x+A37W3tbLVFWEIBkvSSx2ba9tY1YTY2votZdFiyVRNLu0TZfFPraVwcVFnVV6NKX4y&#10;a73BILUWqSQnWXiFq2zhq1DbdgsiWfDlKfjB9q3Pgp7SImCr223XNzOANcJiOcN5oxTrwdIv3/Yx&#10;7j532JLmWnbsqS1Gq2ex/bbct8EeX8dMwti/2bxjIpAIJAKJwNggMOkobMAagqsKovwviJonZY2x&#10;womulP5Vz1cSsisyJ7omXXL09y5ScWFKsbC6P5pBBAqQegZFdqGYsQ7cxMuIWu5GK9nVG8FYWgar&#10;NwSsGp4dPGVKLzjjAXeHkcC2qSQk26Vj1BYOIYtVuAriLjIS2TqUJLhBYUOQDnHOatTN546NBTfo&#10;XXxT0LhAFStavHjxsmXLVt668qc//vG1V1758EMEtyq8VUt+2vWP69Cj2KKqtolVnzNBzSjMqj24&#10;hk/iGKuyPFN2D6AOJs0YG0YuDb9Vz0gxYao19bS2CQgUtratF74FZiYZTm77HTDA7WGueA5whm9r&#10;ymvRNLRAaxhsO+i1xqlRhWnVjmtusv3/+r5y59taknPH4zeoeWS1E4FEIBFIBIZEYNJRWPq2EA6d&#10;PVe5lBGWlUi+0knUBEcM/wHjDNBPq5/R3caUrRtfOVUKRVD94qbKpWqxxDEI5dXgXJyBmJKB0mCr&#10;rNMiVhcBCth8iwO3SJC8Kt9yOQfSa50Rqaoqr/Itf8IS9Jp1LpkKG9wAPgG3gFKQgYrFWq4ycw32&#10;E6yUM2RWuiOnzq8+e1BnJ3AlE0Na3iTPAIYqhUHgOEYsf/YrXnrwE59401/+8t2z/2v5iqv/3dLd&#10;0zqtu7PSWS1CruNUUFsixR5bxQ5dHUQu6O5Y39zzMMRuyuz23iKgKoV2Tykcbfv4ZcnnO+isJhFB&#10;Bjww7IBfYcNYiEbOMclJBqVc8hA0c2p728zpM9nPC98BFoBV2yvt05vaW1qhybNnFW42RRTkHXec&#10;PWfO9FkzbQiF40G/B3DYm40uBOPCbbZEtR0HOoIqWmuxp0Pxr6e3i388awFGcx+MZNP2HJRmSgQS&#10;gUQgEZjACExGqiEtozvUG5UDuk89O2PungPF15AqnfCN6ELhn1fmbXJc+nt7ert82C2FyIMVWfWO&#10;VXmVd8pQOU+CzrI/wooVK4g2IH+VvJo/tjOQpyroQmfJxoV61uoXISdQjg1iHaIs9ILq8ezuceBj&#10;lllFEP1gGAqHfTpf/5xyKGpJW0flZ+KgJxzwvOe/aLc99/7DFct//rv/ueGWW3B1mdUyrdpdbWtq&#10;7e1u7uqpVHsJJ93c1l2Z0l2Z2dY6vYWv2LkLD5KOzu7OwreDTLUU2mRZI/dkeAjIdLXneLlGzJB0&#10;qrzq+Vo+VpT1Ki4vAmuwQKw/KeXqLRCSf9hPsFKHRpqfTSlSefgUjxMeLz5d5KlzaCl/NSrvJQtJ&#10;BBKBRCAR2NoQmHQUVt2LBG/T01Tx1TNlohkOsvay8leS7q3hBqpTY1DGEKvUrqSw4ZxH+cZqVUx1&#10;NwS9BTigHKpBfSSs5QTldT8FKawkWBWWpyA/sTDJIB8NbU/dVE9HJ3ZRYfEoMPgXMhtflamnFDak&#10;aKUvT7psS3yoZDj7QlDkQGUBe2uz8gaqz8zpU0865ZQnHr7oltXr/vzPO1euWt1JyIHeTvZvh7U2&#10;s8Ese6A0tbD0Dvmxt6e5qXN9paOjsp6dq9Y3tzRVUUNZ5MQetSX+Wp6Ul036+spOBTH5LhdUr9V4&#10;lGZVauMYf4HC1GfOlMUizjN4Y7kWNoZ2i2mFz0AMAoN9OuMftSoL+UFV6+isj8NnUNVg256vc8se&#10;SH8byAayqolAIpAIJALDQWAyUtggaoVcVVNG4YJB1+wRXeZV7i+jo6WzLC+3cj1+9PrSuxBri6Xb&#10;/fJVTNnLlV2SFTqZnbRiGKXJLMkpdwz6qHIM5VWRlUDHci7X7iiPSStjgtj52XB8JI8RjmC3isSU&#10;E8rWQNPxRlabzzKGKsGW4PmB/GM4tph5CgS6enbedcH+Tzl0+4V73V2p3LquY/WU9lVt1bVNPeua&#10;ujqautlTq6ept6PS091c6Wzp7eQtEzigwgR6b6HTToWcInsWGwpIE1VbtSs+++IJGNu1Zpl92xnU&#10;3APKS6nMqWts+BLEMZ4FRVSsGoV1gKcKGzMPuqnEiCgcchxflWtlxYLplu3nEf+Bfrsqq60hLYe9&#10;xcFAr5i0rkQgEUgEEoEJhsAkpbChxTqT7pIpiWAsXZLg8ukrV2WMg1hRbp8aSTFVBUvG4CS+Ipb9&#10;esxyluVSCatCrP5/5Wxxd1VbFVmEWPNzbVkwCzdHT25wiTc1DFddmEod6awTsbi7hEZHRnm/Gjb1&#10;MRm3IYCdYO1k7B6nRvsOPPjJR590Usu22161et3/rlt3y5T2zulTVjV13d/btbra+3Bz77rmSs/U&#10;9rXNlbtaW9cSwW0aEYLb2Eagq7emkf9HFKpi8KUpBpcNHTTiEji2kbAasVW26rFO1eXj8JOBCRel&#10;FayU3RSKu4RTigS0rvnwZ9w9GLbeCAMHP2UKW2alMVKyKDVjj8MhISYQxu7d5Z0SgUQgEUgExhCB&#10;SUdhA1t7x/BPhRQa7go2pgsBydlJj2NRl+JWqKcek80gA87vq2jylbIo5EAeqUdB1IGr9L6VOtu7&#10;k5/VYKwYM3EMvaAoxU6DyxqRwHqqgYXAxo2MZyTnKK/+LjOYEMmUxPwziLI1LE/dhsIqLCbqTH1i&#10;r7LgK2NowBPuVni1Vip777XH059x0t4HH7SyUrn4wdVXtLSunDL1rpnbrGxrv7mp+s/mlltb2m6t&#10;tq3o6r2+uXpH65T17dObW9l5i+aMxtlLQFd1TVNInr7lSPFtDLc0HumsC7BCteWgfKy6T3RYAsg+&#10;YtK9ffszB20NQ7LVmMptRweGcqOoOw5W6vmBmR1uReFlFpta7IRrHvlAiUAikAg8gsBkpLB2cnRv&#10;Brpy2VZE0TIQrGxMiikfJYX6aAZZnbojf+qQILkMfkkPbZyggRTWa3VsJYVLLpmhEe62BQeFRgTx&#10;tbe2Yy531fxpNbiW/G7WZQwj2YmZpTIcSE+j8rIcn0Ju6i1k+foPuCmDKJmksPoPCFdot0kdRvwb&#10;U2yzVelhvf/++zz2+Gc+Y+f997q2qfLn5pZrF+zSuXhxdenSjqc+teOpizqOXLTm8CM6Fx01b9FR&#10;0/fdvzJ7XncTb5D4EojlkMq+SBFlthpCbPgxR4SsoLDy1GCrSqrBdMvHtcCy2FL/lrcOzIrtZPuG&#10;fGUENM6yGMyxhHiDY6cQWR0ExtjPAVt5isBjT5bZeV3rGPHryAsTgUQgEUgEtloEJh2Fja6O7lAf&#10;Uw7sXPmMk/bEkDMXSNlTymghcwbA0j81HA+C4EpJyWnPLVmUFjjdGZ2uJNIwBYapMhItf8aKrpB1&#10;uba8JFxOLBeXaFIsJ9HPYvtZF4PXCVc+l/6samOS2rI7hBUzeT7ii1nbSGpj8UQ+bMqxI27weAIQ&#10;KIt/c+bOPuHEpQccddRdLdXlD65afejBu778JU9425v3ecPr9n3j6/Z9w2v3e8PrDn7XO47+P6c/&#10;8dgls3fauau3qburm8n8Vhgs/rH9KUieBDQGVLGWyzMRYCvcTqS8ZtPwysfFnlglV9cagX1kWVV5&#10;DKP9eMZKyV/lzWU+Wsd6tSszq90GhY2cAy/3TKQRv4i8MBFIBBKBRGArR2DSUVh6zXAPUIWVNUrX&#10;7GWDltl90gEHY4vdXPX+lMg6kx6LunQYVcuU/ElhOaZkDmTDfuumXAYcICdfQX8JB0to2Lvvvvuu&#10;u+4iWpZ+ulJbObTV5qaSV+5Iaeivbj0vHZG/UhPFV7my6qncWs8Hqx2YuGArgsv6p64Raswq0EFw&#10;ycCNhMiiZCdbud1vtdVjPNXT3NoDHexpnj9/t5OevmzPgw69pbv3f/7+/+6dMafpwENmLHra1CXH&#10;TT3mmN7Dj2g9+pjK0Uu6Dzpg9XYz1rY1dbVO6WyeVm0vArrFaq1whvaMYV/LO3VJJcvOBsFZwxtB&#10;xbTsCdNKANrWatdUlpR1N/HOe6ZWmqod1XWhkoaFyETL5YdlFrptaf1f+ZL4yjflUC3mPaK1xhBL&#10;ohztN0jzVvuis2KJQCKQCCQCm4nApKOwZbxCMpSoqfGQVFuljBz7rauXdDwgp5zS2Fg6D+jSGuUb&#10;7kqWSZl6I5TVyhCKvIXF8glhZakW5JUEiyXBYkmEzfKMkWKpgAVKiF0xJnuWksb8frmbj/PhLWD+&#10;kMqUoq18BF6Q+yrEBjkoa7RxubfWNyPTCBBAEu/uqTlm1DROtgV+xjNPnjtv3gW/+e/v/vCHD9x9&#10;V6W9ratjHdFfq22tzuL7qoMLKnOWWWndcbgNlEmtImssOlT1VARVp1eq9y59amixLVftLyyI4Vjx&#10;r28cGOqpt5A6h1u2JWiWg0Fk27TpaXhBZMPsLaFMZ62eqXw8gheRlyQCiUAikAhs5QhMOgqrwqoM&#10;6TH9vzP4Qbz0Hwh/AJVLe1Nl12C0hnR1rl+/AgkExaq/clLyKvkrT9zbJZedUyWjehHIWSWs7MVF&#10;uq+WOOB2lBb153aQAzxfXXyjWBVcUyoQ9Q9/gNBi66Qvq+3jh+4rvQ5OIG4+Y8AS+m4551Zu/Vth&#10;9UAPwii36+3umrvT/FNOPfWoxUd3NTed94ufX3zZpWzP1dTW2jKlHWGz5qPd28M//les5Hokpu9A&#10;x9CB7qGKo+GoHdHfYn7fEVfZEcUzwWtZP1bct3bb4r/Fvz6rDhk4XBTKIu5wjETrssWFucZQ0Fbs&#10;kCzmEMKYh1P+Vvj2s0qJQCKQCCQCw0dg0lHY6NtCEFXLKRNZNcVy9wmgalEqQ2qrIXZGDyqtLPej&#10;MkIJLsfBO+MNOUUbDoixYiYUYnWmqK0Ltgg4wHSwlJcS+BOioGuszNK6STpDGS0rqbLSUIKD8QQ7&#10;l+xGIUFcgr7IIcIZQwYvg5HEZxoBAj1dxHsttM8C3tr183fd5fkveuERi4++8ZabzzrnnKuuvrqp&#10;hc25qrXYvOStjcSwuhp/5X11Mn6p6bgbTBuskmOSGN1pNiqpwV+1ak8WlsZSrmL9WKX4x3/JWG2u&#10;tvb52ob46oKtgY4lYW8bgSgapg/i3SX32m00QL9N/joCe8tLEoFEIBFoXAQmHYWte1XB4ej/IGF6&#10;uAa3s7MMISoyhwzpmejmBxJfilJVLdNByZ89NJfTwcfaLCXViMfJAcuzImAnUivervJXBVdK4O7u&#10;kBTFSlslItKasv+ArDSe0afT65ED6ylRKHMIXR2C0fqVWq9eB8rYG6Tpjds8xr7maKxaHdImhgW6&#10;eAs85fDDlp323MfsufC/f/vbH//8Z/fcdy+vljesGF6osH10tzj21W6cGvr6yilspsxTnfonhRdB&#10;fGvMrmZ2CqPGrOxqaa62FYJuOQ5xmQGHOQXR3Di2Wm+kaC8eRGnBbpO/jr2t5h0TgUQgERhfBCYv&#10;hZXbhboDaeBPvVdj1lJ26FooO0velo6GIVlJOPgsBLCa4CoPjsl3GV685johNu4lh+CTwmPPJPmr&#10;i2+M0xkxYiWv4bRgHSzBDj56fcWq6PitcJmaB0cP4isp5xJ9IeK5InKCrhf8WfavEM8Aanwtu0Hv&#10;zttXzK4x0QpjC5wEWtrbjjv++JOfeQpv4rxzz7vowovwMmlnI9niXVYEvXheXhovrj9ucXnEFcfx&#10;9jf4bZm/hoAaC7nCTmqDnlpEAmpQ3LSQ3tn4ttJSjMccDoWdBxktn7FB1fHUjbyyGE0FeS3bcxi8&#10;JcQIs0FtIKudCCQCiUAiMBwEJh2FtR+Vv0q/gt6JFz2rE+563YW6KUuIbrisS0W3GheWu20jE0kK&#10;67hjXKhK6lXRASuOlglB3VcGG7LOSmWRIShCHJQpiyWXqxQPXlazQl4Nb+AgrG5pFkkuqwQ7HLPL&#10;PIMigHNAKYa/vqUdXZ1z58xdsuS4Qw859Mbrbvjm17+x/C/L0Wn5pwkV/2FxVaHdFh6xfWa6IZYa&#10;9x34ZfC/siF5EmuJILJSW/gzOnFBYYvlXEVA2GJt2X++/LDn8nivbOEbobDxVYweHYlFUcGAy2PC&#10;crtLG0sEEoFEIBGY2AhMRgrrG3UGvDxvHn2h3q6KYXXOoOTxwvIkaXSr9qCKo0pWOgagpNZ5IwR9&#10;DCps125R0uggzXW1pUxlWren9y4RO1NOYwdfTkFQuIVXhdQaem0ZEBlDOA/oAmvh6s2osCz5cksz&#10;jqUX8ewTu9lsuafDtgqv0mKfrcIgcGytMchirHLoUw597nOeM2fbOZf83z9efeXydavXVmrrucqm&#10;2C+C9/mK1NmA7y5so/wUA03FzA7kvEuw2GL8U9sJrPZNzdyKsASy2Tj1SJAEW00w2jA/jX+wFFUK&#10;aT+UV7+yycRnXTk5mtpyVpolJwKJQCKwNSAw6ShsyKuQM+Nh0RcatNWkmmjnKpclg54DMjwOYJBK&#10;uaToRO3jWVYVgqgFUhTncQAgp+u6VEBdLyUXpBzOSD2VSGMFjN0/nxbLJ4RYJcwlYhTCTcu0wMt9&#10;hOArPpc2x00tliQ35cA4YlAWa2JVXW1mBXS0ADFwC9rqLaJYGU/wnq3BxBurDk0t1WKBv2v8sUx2&#10;EMA2CFPQVJnS1rJ06fHPPe3Z67s6zv7W2T/95c8qRQi1Cu8IFbzYJ4tIW1y0vqtzTRH9LWYYyvSx&#10;PNwKmy9n8IV6hszllXkOUSyhWMSF3ksFcNntcyYoyGRcW+ayYSExWIpbD/Z2op6Oo7RADDsulMI6&#10;ZCIFuy175ngyUyKQCCQCicCERGDSUdhQK+nenCh3t61QEOV/8clbL0s+Zf0ypmI96SUqVeUIA36r&#10;O0Gsj0FDdW0Wic1g586dywEZVFg94w6x4QUb29ZDWEn8ybdklhDzJznjFgP9BEKU8nGkOBICxTZ5&#10;hn9G3x9KWGzuELsqKNBK5UOvjXImZGsZx4cCbd7ybrvttnjx4sMPP/y2224799xzr732WqqEUfEW&#10;HGu5JDEcsh0mhQGPoP5hAHUHtgt3lO2uOYoXx6NHGYMuRysrD5aC4Aajtc3GqsSg2iN45LwkEUgE&#10;EoFEoCEQmHQUtlCKaimm0SWyrsFSuFKCCvknWJ29uNPodTzPYmWrykLhSxAE192zIKYw1B133PFR&#10;/WnnnXfeZZdd+OQrI7zuuuuukBXOkG37WtqhP3FsCC3YqkotVZL4Ruj4cJ9V1vWJrHCcCc6tgiUf&#10;pTTpbFyiTkwySq7cqLx3FwMAHWGVxEwNYfqNVckYVBx55JEve9nLMIcLL7zw5z//ObtguBObvhzx&#10;7urU0BjABCMc5sHgKBVBEQrzqzkQFG65fQG+hllwX7bBKLINTTssK8f6zJjCg4IM4RFUHnDGUzfW&#10;u87aJgKJQCKQCAwHgUnHNoKhygnoIGVpbuJqOAIJXyxd4lsyy1A54E937bKEoML+GfP1Kq+GGYJx&#10;Qkx32mmnRz/60QsXLtxjjz3YdWnPPffcfffdOfAYFsvesLBPxFQICiyWxMlICxYsgNRut912CrRu&#10;JEsvziUeWJPgkXVUso5b+0SSVxXW8L6V5oqM5F6nAqMTRJI0xI5lAWwgMxz7yzzDRABb0iYZ/yxd&#10;uvSEE04A+XPOOeeSSy5htwvdVMjAWzaAgPMAOpzUBdAY5h3NthEVtlhAVsSF5ROzqx2PXjhgzcmZ&#10;Af0ZSD5jfBXDs8hWnmrYpMfMzIlAIpAIJAINh8Cko7DRMdPtycmcGXeT2FAZOVB3ZCtXXD/5UyLr&#10;VRE2K6iebrImdSN4AwQCcgm9MLwrvBP2SYKF6ELAGSRVviVFtCwuNCdsdf78+Wi1MFfoL7wWCZbz&#10;82qJC2En8uyQ34J2x/awoSuXZbmY/fdZlFddwRacXqoaOIT/gIjFp3hKW31qN3lquJbQEBXWMxXD&#10;eNaznoU7wY033njmmWf+6U9/0pNEAhfMtUxeg4yO1mPiQ0C0r5oGWwQkKFwKatt0bWr5g2m2A8XU&#10;mEOQuZJCmeam4UUgRDbVTa1M5k8EEoFEIBFoIAQmHYUNL4IQKdV47Bcj3Kl8LvQeJ+tDUnUSP9xb&#10;ncQ3SgDMEn0UeirXhG1APfEHIPGnGxPEbgV6u4Ybq6othVACpUFqOZDySnbd40C+63adLiDjTz1l&#10;LSoUOCusN61fkdk/KZbCI7PTsuJQpuMRJqyOMaiNyVn1AOZeXK4uy2CggdpAQ1SVYYMypD4bhxxy&#10;yLJlyxje/KqW2IiYN6vaiq2GbZdJ3sgeczCK2d3b1d1jsILaurMafR1F1hitrzwfor8vXzknYB4z&#10;hHNLjNlG9rx5VSKQCCQCiUCjIDDpKGx06tE12u+6hF+RNaIWSFthBuo6ij3ywrpVX3A46CDkMlZo&#10;KbJCExVZy2uzpLDyUbMZsgAWEuyT8mWxclO/8lsPZK4kcvIsViySDJts1rMvlmd/wPmgqkqtERsB&#10;HqD2rFvFwFXtOiqEs69uDFKrGBuUwyk0SjPY+uvJq7SSTqZjbDjFPuMZz+Bg+fLl1113He9Rqygv&#10;aSo/16b5qPbnHhQZotDy41Flp9vmagv/L7Y5cLPZUUncN1xxNGBHibLzcCEI3+5Qbbf+V5k1TAQS&#10;gUQgERgVBPr2HB+VsraqQmSc4RsXx/fff//3v//9r371q/T6Bx10EM6p8teI18MlSqGwwyCUrpSS&#10;O8poXVYSupeCaLBbAwLYreqcqndBmf9JNVxNxbU33XQTtbr44otxc3znO9+JSoq25L1IEu7Y9Iur&#10;8HDgQb773e+uWLHi1FNP5VlknD5p3Isz0lnOlP13w4lC9189EPwsByvgjI9QXlUTL1o6RQa4ODmv&#10;uOKKf/7zn8ccc8xXvvIV3Hy3KnsYZmU2X7Yc5o02NRv4y94UYjEMXtPll1/+wQ9+8Pe///0RRxzx&#10;yU9+EmmWDHp01JUfzzXwq02tifl7Kh0s4Kquar3jrLtWXfDg/F13mPWCbXoXEWdrdPa2iApHQ7bm&#10;2JtOMhqkFqgTMDkdyGGH119/Pe3I1r05acT2MNjvz+ZUJq9NBBKBRCARKCMwYSnsYK8Zx9azzjoL&#10;snjzzTczQc/kvuSVvlA1UZYQTgIuk1JuLK+D5hIJaCyf8k+47wZvzbXlzjguVP3l8/bbb7/oootW&#10;rlx52mmnve9976NuA8uhBHx2YZmIbRywIB2y+Le//Q0Gib+silQsbXF1F737BusjnY1L4k9J8AZv&#10;vZHz3ghsoRcnnXTSpz/96YajsGWyskEWODY/HINxplAftc94d2efffYZZ5yB58bb3/52HGTR7C1h&#10;xNxrmI+5unndrOq01tubb/3Zylsuun2b7efuvmzhrCNmrK3eP8wSRpbNIMrhDhuuPlq740wo7J13&#10;3rlkyRJWSY7sLnHVqMM4WkOIzXyuvDwRSAQSgQmAwGSksD/4wQ9gsVdddRVqFpqNhCBEHcmBjBba&#10;ynomXnMs9o9JUplEdEhxfjB3wKAdcWGZYlINuCMBknCZfc1rXvOmN70JDXgw6qkIx1z/pZde+pOf&#10;/OSaa67xQax5WW9Ted0kSloXxyCu3ch56a83glszwf3qV7+ahWiN1TxGnayM7PEHq4b2Y5lanX8y&#10;kvnABz5w/vnn77XXXmix+F7D6pTeR1aBYV7V3VZlTNZyT+WByx58YPmamXNnzzty+8o+PR29Dw2z&#10;hJFlC5/sMHVxCFNnDHnffffhunPccceNowo72NMlhR3Ze8+rEoFEIBEYiMCko7BQUsgr5I8pbxSd&#10;YAbRtYS+JUuIDEEQ7TKduAwm4YH5N2hnQWHrKGa5S4Y0Ezlr0aJFhx12GMJqlDNYmffeey9PwVIe&#10;fQDMP3wqFpJzmZcPRlUHazyQ6VDFjOjE8rV99913S1OoLdGYhw/dlrj7xsvETsqvKYgsB9jzZZdd&#10;xtw6UwoMIVyJyIsYlUoOZnst1fbu3s62rqa2e9qqd7a1Tp3auVPXfTPvw+NkVO67ESofdhsgeEaP&#10;AkMTsNBt7733hshuJmUcdZPYzPqMCrZZSCKQCCQCEwOBR6SdifE8Qz4FYiGzrkx509PTncC69ARV&#10;xbRTDF2WM+W1XGXOGq6udZdshMIGzS1XskydOQ/zc/Mt41KVVV6v0u3P8wqfg5FOKfWmUtLBANxI&#10;Xz6ReuU6pXNIcxr1DIPhXH7vjpSEHeaqqeAbHeGKMdrBHEJGq8KtvVM7eh9ubWvepnnW1PUzMNVV&#10;Lavv7r5rau+WjadW5q8Dn8XRlFvf6cC9mfY/7vYwWu8ry0kEEoFEYOIhMOko7AaFUk9GcNNytxfL&#10;mOrevV3pRmTXuvzSzYE9YlDhICVlpjuQwpYdHqywzrgDa7Jxgluu3nCkpsF4amjP5QzlhWgN12Zi&#10;JDMuNR/sXZRpa7g7O9YKUxT2sOQtWv9qT7Wjp6On2tnW0lrtqUVLaO5dU1nb3t0XOWEz7z6kvfng&#10;AZfjOv4cRQV6gw12M58rL08EEoFEIBEYLQQmHYUVONUaVdhgorIx/iyzyQC6jlsEbyhnIA/OACN4&#10;N3HrYCTlLryuO6/jpmVCU1eZglcMst3r6MpLyl2urXHh2kSSZkfwQkd8yWAUtoxnnaEynwD4rkr0&#10;dfMiRmaHm1BtRmTNle5KF9Fgi+25aoEIiA1brfTF0NiEojYl65ADjLC9UQFhdJvJpjxo5k0EEoFE&#10;IBEYAoFJSmHrUNnUCcc6ihaUYiNgD0YlmfBVOStfu/H6yL/DnWAjN90IldxUljnYsrA6zjQqvCFb&#10;7XDeqVZXtisjoOmFPBgVHi1s+4ZwBW0t9jQgKixGSVhYomqNShpsCKRPsLcoDzV5duPTbabnQF3l&#10;k8KOytvMQhKBRCAR2BIIJIUdIaqbSgE32DWWe1yjXymeDVY4512wMsxKb2Ylh3kXsiEEun5Ibj1m&#10;9x1+DSdATjlrncNJzAaUbWlTh2QjAKe30t1UqbI/FxSWbQ0KERb7RZrdsoEQhqipRDb8KzbfoSUp&#10;7AhsIy9JBBKBRGBsEEgKOzY4510SgUQgEUgEEoFEIBFIBEYNgUm3weyoIZcFJQKJQCKQCCQCiUAi&#10;kAiMEwJJYccJ+LxtIpAIJAKJQCKQCCQCicBIEUgKO1Lk8rpEIBFIBBKBRCARSAQSgXFCICnsOAGf&#10;t00EEoFEIBFIBBKBRCARGCkCSWFHilxelwgkAolAIpAIJAKJQCIwTggkhR0n4PO2iUAikAgkAolA&#10;IpAIJAIjRSAp7EiRy+sSgUQgEUgEEoFEIBFIBMYJgaSw4wR83jYRSAQSgUQgEUgEEoFEYKQIJIUd&#10;KXJ5XSKQCCQCiUAikAgkAonAOCGQFHacgM/bJgKJQCKQCCQCiUAikAiMFIGksCNFLq9LBBKBRCAR&#10;SAQSgUQgERgnBJLCjhPwedtEIBFIBBKBRCARSAQSgZEikBR2pMjldYlAIpAIJAKJQCKQCCQC44RA&#10;UthxAj5vmwgkAolAIpAIJAKJQCIwUgSSwo4UubwuEUgEEoFEIBFIBBKBRGCcEEgKuwnAr1u37swz&#10;zzzvvPO8pqurq7u7m4POzk7P8OeDDz54xhln/PGPf/QrT27CPTJrIjBKCPT09ERJGuH69euvvfba&#10;r33ta/fcc8+VV17JwbOe9az7778/DDgOOPnhD3/4z3/+M1dRTm9vb9g8B/HnKNU0i0kEEoHhIrBm&#10;zRqydnR02Db/8pe//OhHP/r73/9uG49eqdz8b7jhhp/+9Kd33323l5AnmnBcNdzbZ75EYGtCICns&#10;EG8jCOiKFSte/OIXz5kz55RTTqH98zvS0tJSrVbXrl3b1NRkKfzZ1tb26le/+hvf+MZZZ53FLwUn&#10;+bb8a7I1vf2sy0RGoLm5r3XDXLFMHvXqq6/+whe+8NSnPpUzv/71rz/2sY/95Cc/wYxbW1slrxzw&#10;iUlvs802p59++pe//OWvfOUrlKOFcxWZc0g2kY0mn23rRoDWN23aNDogOhpqeuGFF9Ki999//513&#10;3pk2zre0UFurn/RBNO3dd9997ty5b3vb2y655BKac+SJ0am/D5kSgcZDgMaQaeMI0HOjrR5//PHf&#10;+973YK6R+aGHHopj8nCMTMvnqlWryHbUUUd9+9vfTmwTgfFCQJtErXHE9dvf/nbbbbe9/PLLNVR4&#10;6nve8x4463333UcehRm6wLKFo8WecMIJDMb4yt6ubPPj9Vx530Rg0iJAC+XZH374YT7/9re/LV26&#10;FG1VNDwJYQ1waLP+6Sd895BDDrn++uujOXPgr4Rt3zaeKRFoIARShR1ahaWbf8c73sFLfe5znzt1&#10;6tRQoWbMmMHFnKf7Z1zLcXt7O78CM2fOZIj8uc99jqv++te/OhRuvMFN1riREVCPCTFm9erVH//4&#10;x7HJgw8+mP4M0WXKlCkqNOTBXEOGwcK1WPq22bNnv/Od7/zUpz510003CQY2H84GjQxP1j0RaEgE&#10;0FDpcRBi8QV6+ctfvmjRIiYGJRzRcnkw3QxoxWixNFh/CpYsWfK0pz3t9a9/PccxMWgGzlByzhY2&#10;pE1M7konhR3i/dO1M2z96le/+ta3vhWBCmbAmfA3YuB777330vL5IZDa8kPAt/yCMLmzyy67wBuC&#10;TExuS8unH1MEsFJsMgbTeMstX778hS98IZWgP7NLIw/mSndIH4aV3nnnnfoeILXqJMPxEUccwUkG&#10;Y5TGeS08fQnG9F3mzRKBEgK26+985ztXXXUVKizt1A7IPoihKRMszAQ6UiUhwTAcldS+4AUvwAn+&#10;Bz/4Aef9cfCHwuLTnSANreEQSAo79CtjvnXhwoVPeMIT6Oxp5A5qOUDTwpvwJS95CT4Dn/3sZzmv&#10;dsW35OTgtNNOY+3XddddN/Q9MkciMKoI2GPROaGw3nzzzYip9HZ2Wpx0RQh9G50f6U9/+tOyZcv2&#10;2WefD33oQwzYmEaQqvJJp4hs86tf/erGG2/kvH1ednWj+q6ysERguAjoSIBu8uY3v5l+Z6eddqKl&#10;q6qQOPjWt771zW9+86UvfelTnvKUT3ziE0wDwmj5EXDUumDBAvoyhBV/HJRp/SpTItCICCSFHeKt&#10;0f2zlhP+ijs8WWnzdvxvfOMbkWaZyvnlL3/5nOc8B432ox/9qMu5IK/k5ODAAw+EB3zxi19sRMvI&#10;Ojc0Avi0UH+JLPorjgT77rsvx/R/klesFGNm8vHrX//66173OiTY+fPnf+ADH8CY//GPf+geQ05M&#10;+vGPfzwGH90eMw8NjUxWPhFoXAQUTS+44AKcfHBsZdklLR3Xdp4IJvq+970PMeWYY445//zzTz75&#10;ZP6E6fKVCzqhv9OnT2ewCq812IjLN/1ZoL2nI0HjGsakrXlS2CFevV6AuATwGS4BzKiyUpsfkUc/&#10;+tE0e4a8TN/8/ve/dyoH8sovAucZ73IVYYzSfXDSNrDxenCXZ9G9wWKvueYahlIve9nLsE8O6PDo&#10;uvR/xVz//e9/o8KyVPmyyy479dRT6d5wfuU8eTTj3XbbjQuJ2sOzcC29YHZ14/Va876JAG2TXumB&#10;Bx547WtfSwuFntL7wF9ZrUXL/c1vfkP8AZr/85//fHL+7ne/4yvDFzh5wmQLV0GCHaPaN6nFRgyT&#10;BDkRaBQEksIO8aYcreIyT7cd8zWMfQmbxRhXTevWW2+la9ebXh8juQIkgMTMrPO2mRKBMUOADkmi&#10;iSkSOZI/1WVJdHg6syq9MIFAD8cB3FSpFW+58EPgTwwbY2b5MyM3+8Ls6sbsPeaNEoE6BGiGZ599&#10;Nj0LDZYmbJMkQV6ZLZw3b55+sYw8CZxnUDy+Df91LuFaRq36D3DsVzb5TIlAYyGQFHZY74tm74JN&#10;l8JwgJ/r0UcfzRYGzL1++tOf5gw/KE7oGAjWXwSjFOXyl2GhnJlGDwFHXCg0MSfgWmZMNGYVdY3F&#10;ULVqjplVYBYSCqs2o91SgosUDSdJCRlhY/ReVJaUCGwCAjRMFlrcddddDERx6aFh0pxp7MylwFY5&#10;6dosh69EgCZIues3wn/doCKKL87V+FU4FWxCbTJrIjDeCCSFHeINBBMlnwu3Sfxw3H777W94wxsI&#10;K83Al32M6OaZ2TFQkXyXM5BaflBy+ct4G/lkvD8WyNgJI8RcCe+KkkpsY6wRE1W2cbilwqphG6Dg&#10;SU96klfxrcEHjBbJJ8euD8v1H5PRpPKZtwIE3IWEBsgn/QvdkyNMqsYxrTtWapLBiUEOgp5yTBxo&#10;gz9GA/exHNBuBY+YVUgENgGBpLBDgOWvgH6BtHwHrLDV5z3veZw855xz2KKTnxJjl5CHHxeDRRtW&#10;2h+anHjdBJPMrKOEAGqNJW233XYs52I9or2Uyw2dhaTDg5ViuhgwpBZdh+0PiDyg5wzZ5LXknDVr&#10;lnFkM6jWKL2fLCYRGAkCjCRpjHQ0NFi6JP6kRXOGDbrYuIRwWhYqbUWvxZMtuiRO4gUH2fVC2rJ9&#10;k5FJksKO5H3kNeOKQFLYIeA/4IADyEFcEts5n7R8mCvLX1j7GU6EBt5zEodfB31huYpPfJKMUpQp&#10;ERhjBNRWmSigc0KLVUnFaLVk5RmYLkSWYyQceC0ReRBiyYDpasbOVLJGhM7PfjECSY7x4+TtEoFE&#10;gAZLJBwGpS7NNAwOsLzlLW9BW/na177mFIqsFHdYZRfd20h6Ae21114S1vCYp2mn1JLW1XAIJIUd&#10;4pXtuuuu5CAskd227vOE5aPL/8UvfqEiBZ3Vo4iTLOt2S08XcXO85557+jORKREYSwQMGIkpPuYx&#10;j+G+P/vZz8KnxQA6dn7/+te/6BTlpnR4/MlGBoaf5Ax9JIGNMezHPvaxdo0ZXmMsX2LeKxEoI4As&#10;gv5KY+QkOxQw7LQ9cpLgd/z5/ve/n8Ve7DrLkPXzn/88fu1E05Pjkocm7IaR7JdedgfKQWmaWYMi&#10;kBR2iBfHApenP/3pzMWoS+kae+yxx/KJL8ErX/lKFnQTzYTfiCuuuOIVr3hFeSk3xJf1oWxLmz8Q&#10;Ddo8GrrazAbQvWF7zCRsv/32f/jDH3gc45nrP0dcdBjqu971LuLB3XbbbZjxD3/4wzPPPJNVILEI&#10;jE6RWAQ77LADZlze06uhkcnKJwINioA7nMNKadEMOHkKYzxzcOSRR37kIx/hz1e96lU0WMQXKOyL&#10;XvQiB6KOWvkWZwPGtIceeqgIqNGGs3uDwpLVnrQIFFvVTdqHH+aDE6yEMNHIq/vtt58zs1zISSIQ&#10;4WVIaILjjjuOUNLf+9732L7vxBNPdHE3vxqnn346g2BHvZkSgTFGwBgC3pRJRiJEMqaKBcj6w2Gf&#10;zDyy3zpUlZ04sHO6N5ckqstCgtl/jtjG7GYZS0Aczo3x4+TtEoFEIBo1kXDYTOeWW2551KMeVW6M&#10;9ERf+tKXaL/szoW8QvwBpwSFbuXKlWzQxW4mxDJ3I8nwheXbbNRpYA2HQFLYoV8Za1xYs7XjjjsS&#10;C5bfAgMVbeQyO3g25ORHBF4LwQ3iO/TNMkcisAUQQEllrEXfhlRj8faFfrqSQ+fXuLmesuzUddBB&#10;B6HOMvOQzHULvJksMhHYZARotitWrFiyZAlTKITNKpNUylJSLTfnaLmf/OQnv//97yPEbrwL2+QK&#10;5QWJwDghkFLK0MCzxoW+H73q0ksvJfeQjV8e8MEPfhA3A/hrOSbf0DfLHInAKCGgkxz9GQdMILz9&#10;7W/HGhlZBX/lwAAa9HZGJIg7M2yDv7LM673vfe9rXvOaxYsXRyxYZy0zJQKJwNgjEJ6ve+yxBzuc&#10;/+hHP2JdV4w8Ja9GcoyTnuETdzjchNjBK0PAjv2LyztuIQSqMK0tVPTEKNb2T4yhww47jPiv7DRL&#10;Mjj8YA9IZ8/gGF8lJnrMkxM0E8MYGuspDKElPcWMiUuAk8B5552HGxzrt7BSzdI952JsxiVMGuhH&#10;e8YZZxCFgClLF4LIdxnC5aissSwhazthECjv/kisG8joZz7zGUaYNnO6qlBkYz8dg+LdcccdH/rQ&#10;h/BtW7p0aa7NmDD2kA+SjgRD24CdPYntDFjsCQM46qijBvsVYB0ou6SwDzVuhTF9k44EQ6OcObYA&#10;AsFiw42V6BkXXXTRu9/97oiIHlYaTgWYOvoras3+++//zGc+s65efBURZ7dAlbPIRCARGBQBW2t0&#10;KDTwiy++mOlB1hbPnz/f2OT2TeVOhzAj55577rJly4gdm3pKmtdEQuD/AyKK5cyBtkMiAAAAAElF&#10;TkSuQmCCUEsBAi0AFAAGAAgAAAAhALGCZ7YKAQAAEwIAABMAAAAAAAAAAAAAAAAAAAAAAFtDb250&#10;ZW50X1R5cGVzXS54bWxQSwECLQAUAAYACAAAACEAOP0h/9YAAACUAQAACwAAAAAAAAAAAAAAAAA7&#10;AQAAX3JlbHMvLnJlbHNQSwECLQAUAAYACAAAACEAfuPJTTMDAACHBwAADgAAAAAAAAAAAAAAAAA6&#10;AgAAZHJzL2Uyb0RvYy54bWxQSwECLQAUAAYACAAAACEAqiYOvrwAAAAhAQAAGQAAAAAAAAAAAAAA&#10;AACZBQAAZHJzL19yZWxzL2Uyb0RvYy54bWwucmVsc1BLAQItABQABgAIAAAAIQDiq1fe3gAAAAUB&#10;AAAPAAAAAAAAAAAAAAAAAIwGAABkcnMvZG93bnJldi54bWxQSwECLQAKAAAAAAAAACEAAnJYjAl1&#10;AgAJdQIAFAAAAAAAAAAAAAAAAACXBwAAZHJzL21lZGlhL2ltYWdlMS5wbmdQSwUGAAAAAAYABgB8&#10;AQAA0nwCAAAA&#10;">
                 <v:shapetype id="_x0000_t75" coordsize="21600,21600" o:spt="75" o:preferrelative="t" path="m@4@5l@4@11@9@11@9@5xe" filled="f" stroked="f">
                   <v:stroke joinstyle="miter"/>
                   <v:formulas>
@@ -11993,51 +12401,6 @@
         <w:t>.</w:t>
       </w:r>
     </w:p>
-    <w:p/>
-    <w:p>
-      <w:pPr>
-        <w:pStyle w:val="Heading2"/>
-        <w:numPr>
-          <w:ilvl w:val="2"/>
-          <w:numId w:val="4"/>
-        </w:numPr>
-        <w:rPr>
-          <w:rFonts w:ascii="Times New Roman" w:hAnsi="Times New Roman" w:cs="Times New Roman"/>
-          <w:i w:val="0"/>
-          <w:sz w:val="28"/>
-          <w:szCs w:val="28"/>
-        </w:rPr>
-      </w:pPr>
-      <w:bookmarkStart w:id="35" w:name="_Toc379962672"/>
-      <w:r>
-        <w:rPr>
-          <w:rFonts w:ascii="Times New Roman" w:hAnsi="Times New Roman" w:cs="Times New Roman"/>
-          <w:i w:val="0"/>
-          <w:sz w:val="28"/>
-          <w:szCs w:val="28"/>
-        </w:rPr>
-        <w:t xml:space="preserve">Miêu tả </w:t>
-      </w:r>
-      <w:r>
-        <w:rPr>
-          <w:rFonts w:ascii="Times New Roman" w:hAnsi="Times New Roman" w:cs="Times New Roman"/>
-          <w:i w:val="0"/>
-          <w:sz w:val="28"/>
-          <w:szCs w:val="28"/>
-        </w:rPr>
-        <w:t>với</w:t>
-      </w:r>
-      <w:r>
-        <w:rPr>
-          <w:rFonts w:ascii="Times New Roman" w:hAnsi="Times New Roman" w:cs="Times New Roman"/>
-          <w:i w:val="0"/>
-          <w:sz w:val="28"/>
-          <w:szCs w:val="28"/>
-        </w:rPr>
-        <w:t xml:space="preserve"> khuôn mặt tuần tự</w:t>
-      </w:r>
-      <w:bookmarkEnd w:id="35"/>
-    </w:p>
     <w:p>
       <w:pPr>
         <w:spacing w:after="0" w:line="360" w:lineRule="auto"/>
@@ -12054,31 +12417,39 @@
           <w:sz w:val="26"/>
           <w:szCs w:val="26"/>
         </w:rPr>
-        <w:t xml:space="preserve">Phát hiện tâm vật lý </w:t>
-      </w:r>
-      <w:r>
-        <w:rPr>
-          <w:rFonts w:ascii="Times New Roman" w:hAnsi="Times New Roman" w:cs="Times New Roman"/>
-          <w:sz w:val="26"/>
-          <w:szCs w:val="26"/>
-        </w:rPr>
-        <w:t>chỉ ra</w:t>
-      </w:r>
-      <w:r>
-        <w:rPr>
-          <w:rFonts w:ascii="Times New Roman" w:hAnsi="Times New Roman" w:cs="Times New Roman"/>
-          <w:sz w:val="26"/>
-          <w:szCs w:val="26"/>
-        </w:rPr>
-        <w:t xml:space="preserve"> rằng </w:t>
-      </w:r>
-      <w:r>
-        <w:rPr>
-          <w:rFonts w:ascii="Times New Roman" w:hAnsi="Times New Roman" w:cs="Times New Roman"/>
-          <w:sz w:val="26"/>
-          <w:szCs w:val="26"/>
-        </w:rPr>
-        <w:t>sự vận đông khuôn mặt có thể cung cấp những thông tin có giá trị cho việc phân tích khuôn mặt</w:t>
+        <w:t>M</w:t>
+      </w:r>
+      <w:r>
+        <w:rPr>
+          <w:rFonts w:ascii="Times New Roman" w:hAnsi="Times New Roman" w:cs="Times New Roman"/>
+          <w:sz w:val="26"/>
+          <w:szCs w:val="26"/>
+        </w:rPr>
+        <w:t xml:space="preserve">ột mô tả LBP tính </w:t>
+      </w:r>
+      <w:r>
+        <w:rPr>
+          <w:rFonts w:ascii="Times New Roman" w:hAnsi="Times New Roman" w:cs="Times New Roman"/>
+          <w:sz w:val="26"/>
+          <w:szCs w:val="26"/>
+        </w:rPr>
+        <w:t xml:space="preserve">toán thông qua </w:t>
+      </w:r>
+      <w:r>
+        <w:rPr>
+          <w:rFonts w:ascii="Times New Roman" w:hAnsi="Times New Roman" w:cs="Times New Roman"/>
+          <w:sz w:val="26"/>
+          <w:szCs w:val="26"/>
+        </w:rPr>
+        <w:t>một chuỗi khuôn mặt hoàn toàn mã hóa chỉ có sự xuất hiện của các vi mô hình mà không bất kỳ dấu hiệu về vị trí củ</w:t>
+      </w:r>
+      <w:r>
+        <w:rPr>
+          <w:rFonts w:ascii="Times New Roman" w:hAnsi="Times New Roman" w:cs="Times New Roman"/>
+          <w:sz w:val="26"/>
+          <w:szCs w:val="26"/>
+        </w:rPr>
+        <w:t>a chúng</w:t>
       </w:r>
       <w:r>
         <w:rPr>
@@ -12094,103 +12465,319 @@
           <w:sz w:val="26"/>
           <w:szCs w:val="26"/>
         </w:rPr>
-        <w:t xml:space="preserve"> Vì vậy, </w:t>
-      </w:r>
-      <w:r>
-        <w:rPr>
-          <w:rFonts w:ascii="Times New Roman" w:hAnsi="Times New Roman" w:cs="Times New Roman"/>
-          <w:sz w:val="26"/>
-          <w:szCs w:val="26"/>
-        </w:rPr>
-        <w:t>sự biểu diễn khuôn mặt một cách hiệu quả</w:t>
-      </w:r>
-      <w:r>
-        <w:rPr>
-          <w:rFonts w:ascii="Times New Roman" w:hAnsi="Times New Roman" w:cs="Times New Roman"/>
-          <w:sz w:val="26"/>
-          <w:szCs w:val="26"/>
-        </w:rPr>
-        <w:t xml:space="preserve"> nên mã hóa</w:t>
-      </w:r>
-      <w:r>
-        <w:rPr>
-          <w:rFonts w:ascii="Times New Roman" w:hAnsi="Times New Roman" w:cs="Times New Roman"/>
-          <w:sz w:val="26"/>
-          <w:szCs w:val="26"/>
-        </w:rPr>
-        <w:t xml:space="preserve"> bao gồm</w:t>
-      </w:r>
-      <w:r>
-        <w:rPr>
-          <w:rFonts w:ascii="Times New Roman" w:hAnsi="Times New Roman" w:cs="Times New Roman"/>
-          <w:sz w:val="26"/>
-          <w:szCs w:val="26"/>
-        </w:rPr>
-        <w:t xml:space="preserve"> cả xuất hiện và chuyển động</w:t>
-      </w:r>
-      <w:r>
-        <w:rPr>
-          <w:rFonts w:ascii="Times New Roman" w:hAnsi="Times New Roman" w:cs="Times New Roman"/>
-          <w:sz w:val="26"/>
-          <w:szCs w:val="26"/>
-        </w:rPr>
-        <w:t xml:space="preserve"> của khuôn mặt</w:t>
-      </w:r>
-      <w:r>
-        <w:rPr>
-          <w:rFonts w:ascii="Times New Roman" w:hAnsi="Times New Roman" w:cs="Times New Roman"/>
-          <w:sz w:val="26"/>
-          <w:szCs w:val="26"/>
-        </w:rPr>
-        <w:t xml:space="preserve">. Do đó, một cách là </w:t>
-      </w:r>
-      <w:r>
-        <w:rPr>
-          <w:rFonts w:ascii="Times New Roman" w:hAnsi="Times New Roman" w:cs="Times New Roman"/>
-          <w:sz w:val="26"/>
-          <w:szCs w:val="26"/>
-        </w:rPr>
-        <w:t xml:space="preserve">mô tả </w:t>
-      </w:r>
-      <w:r>
-        <w:rPr>
-          <w:rFonts w:ascii="Times New Roman" w:hAnsi="Times New Roman" w:cs="Times New Roman"/>
-          <w:sz w:val="26"/>
-          <w:szCs w:val="26"/>
-        </w:rPr>
-        <w:t>sự biểu diễn khuôn mặt dựa trên LBP không gian- thời gian</w:t>
-      </w:r>
-      <w:r>
-        <w:rPr>
-          <w:rFonts w:ascii="Times New Roman" w:hAnsi="Times New Roman" w:cs="Times New Roman"/>
-          <w:sz w:val="26"/>
-          <w:szCs w:val="26"/>
-        </w:rPr>
-        <w:t xml:space="preserve"> dựa trên phân tích khuôn mặt trong video sử dụng </w:t>
-      </w:r>
-      <w:r>
-        <w:rPr>
-          <w:rFonts w:ascii="Times New Roman" w:hAnsi="Times New Roman" w:cs="Times New Roman"/>
-          <w:sz w:val="26"/>
-          <w:szCs w:val="26"/>
-        </w:rPr>
-        <w:t xml:space="preserve">các </w:t>
-      </w:r>
-      <w:r>
-        <w:rPr>
-          <w:rFonts w:ascii="Times New Roman" w:hAnsi="Times New Roman" w:cs="Times New Roman"/>
-          <w:sz w:val="26"/>
-          <w:szCs w:val="26"/>
-        </w:rPr>
-        <w:t xml:space="preserve">mô tả </w:t>
-      </w:r>
-      <w:r>
-        <w:rPr>
-          <w:rFonts w:ascii="Times New Roman" w:hAnsi="Times New Roman" w:cs="Times New Roman"/>
-          <w:sz w:val="26"/>
-          <w:szCs w:val="26"/>
-        </w:rPr>
-        <w:t>vùng ghép nối lại với nhau</w:t>
+        <w:t xml:space="preserve"> Để </w:t>
+      </w:r>
+      <w:r>
+        <w:rPr>
+          <w:rFonts w:ascii="Times New Roman" w:hAnsi="Times New Roman" w:cs="Times New Roman"/>
+          <w:sz w:val="26"/>
+          <w:szCs w:val="26"/>
+        </w:rPr>
+        <w:t>khắc phục tình trạng này</w:t>
+      </w:r>
+      <w:r>
+        <w:rPr>
+          <w:rFonts w:ascii="Times New Roman" w:hAnsi="Times New Roman" w:cs="Times New Roman"/>
+          <w:sz w:val="26"/>
+          <w:szCs w:val="26"/>
+        </w:rPr>
+        <w:t xml:space="preserve">, một </w:t>
+      </w:r>
+      <w:r>
+        <w:rPr>
+          <w:rFonts w:ascii="Times New Roman" w:hAnsi="Times New Roman" w:cs="Times New Roman"/>
+          <w:sz w:val="26"/>
+          <w:szCs w:val="26"/>
+        </w:rPr>
+        <w:t>sự biểu diễn mà</w:t>
+      </w:r>
+      <w:r>
+        <w:rPr>
+          <w:rFonts w:ascii="Times New Roman" w:hAnsi="Times New Roman" w:cs="Times New Roman"/>
+          <w:sz w:val="26"/>
+          <w:szCs w:val="26"/>
+        </w:rPr>
+        <w:t xml:space="preserve"> trong đó hình ảnh khuôn mặt được chia thành nhiều khối chồng lên nhau được sử dụng. </w:t>
+      </w:r>
+      <w:r>
+        <w:rPr>
+          <w:rFonts w:ascii="Times New Roman" w:hAnsi="Times New Roman" w:cs="Times New Roman"/>
+          <w:sz w:val="26"/>
+          <w:szCs w:val="26"/>
+        </w:rPr>
+        <w:t>C</w:t>
+      </w:r>
+      <w:r>
+        <w:rPr>
+          <w:rFonts w:ascii="Times New Roman" w:hAnsi="Times New Roman" w:cs="Times New Roman"/>
+          <w:sz w:val="26"/>
+          <w:szCs w:val="26"/>
+        </w:rPr>
+        <w:t>ác b</w:t>
+      </w:r>
+      <w:r>
+        <w:rPr>
+          <w:rFonts w:ascii="Times New Roman" w:hAnsi="Times New Roman" w:cs="Times New Roman"/>
+          <w:sz w:val="26"/>
+          <w:szCs w:val="26"/>
+        </w:rPr>
+        <w:t>iểu đồ LBP-TOP trong mỗi khối được tính</w:t>
+      </w:r>
+      <w:r>
+        <w:rPr>
+          <w:rFonts w:ascii="Times New Roman" w:hAnsi="Times New Roman" w:cs="Times New Roman"/>
+          <w:sz w:val="26"/>
+          <w:szCs w:val="26"/>
+        </w:rPr>
+        <w:t xml:space="preserve"> toán</w:t>
+      </w:r>
+      <w:r>
+        <w:rPr>
+          <w:rFonts w:ascii="Times New Roman" w:hAnsi="Times New Roman" w:cs="Times New Roman"/>
+          <w:sz w:val="26"/>
+          <w:szCs w:val="26"/>
+        </w:rPr>
+        <w:t xml:space="preserve"> và </w:t>
+      </w:r>
+      <w:r>
+        <w:rPr>
+          <w:rFonts w:ascii="Times New Roman" w:hAnsi="Times New Roman" w:cs="Times New Roman"/>
+          <w:sz w:val="26"/>
+          <w:szCs w:val="26"/>
+        </w:rPr>
+        <w:t xml:space="preserve">ghép </w:t>
+      </w:r>
+      <w:r>
+        <w:rPr>
+          <w:rFonts w:ascii="Times New Roman" w:hAnsi="Times New Roman" w:cs="Times New Roman"/>
+          <w:sz w:val="26"/>
+          <w:szCs w:val="26"/>
+        </w:rPr>
+        <w:t>nối</w:t>
+      </w:r>
+      <w:r>
+        <w:rPr>
+          <w:rFonts w:ascii="Times New Roman" w:hAnsi="Times New Roman" w:cs="Times New Roman"/>
+          <w:sz w:val="26"/>
+          <w:szCs w:val="26"/>
+        </w:rPr>
+        <w:t xml:space="preserve"> với nhau</w:t>
+      </w:r>
+      <w:r>
+        <w:rPr>
+          <w:rFonts w:ascii="Times New Roman" w:hAnsi="Times New Roman" w:cs="Times New Roman"/>
+          <w:sz w:val="26"/>
+          <w:szCs w:val="26"/>
+        </w:rPr>
+        <w:t xml:space="preserve"> </w:t>
+      </w:r>
+      <w:r>
+        <w:rPr>
+          <w:rFonts w:ascii="Times New Roman" w:hAnsi="Times New Roman" w:cs="Times New Roman"/>
+          <w:sz w:val="26"/>
+          <w:szCs w:val="26"/>
+        </w:rPr>
+        <w:t>thành</w:t>
+      </w:r>
+      <w:r>
+        <w:rPr>
+          <w:rFonts w:ascii="Times New Roman" w:hAnsi="Times New Roman" w:cs="Times New Roman"/>
+          <w:sz w:val="26"/>
+          <w:szCs w:val="26"/>
+        </w:rPr>
+        <w:t xml:space="preserve"> một biểu đồ</w:t>
+      </w:r>
+      <w:r>
+        <w:rPr>
+          <w:rFonts w:ascii="Times New Roman" w:hAnsi="Times New Roman" w:cs="Times New Roman"/>
+          <w:sz w:val="26"/>
+          <w:szCs w:val="26"/>
+        </w:rPr>
+        <w:t xml:space="preserve"> đơn nhất</w:t>
+      </w:r>
+      <w:r>
+        <w:rPr>
+          <w:rFonts w:ascii="Times New Roman" w:hAnsi="Times New Roman" w:cs="Times New Roman"/>
+          <w:sz w:val="26"/>
+          <w:szCs w:val="26"/>
+        </w:rPr>
+        <w:t>, như minh họ</w:t>
+      </w:r>
+      <w:r>
+        <w:rPr>
+          <w:rFonts w:ascii="Times New Roman" w:hAnsi="Times New Roman" w:cs="Times New Roman"/>
+          <w:sz w:val="26"/>
+          <w:szCs w:val="26"/>
+        </w:rPr>
+        <w:t>a trong hình</w:t>
+      </w:r>
+      <w:r>
+        <w:rPr>
+          <w:rFonts w:ascii="Times New Roman" w:hAnsi="Times New Roman" w:cs="Times New Roman"/>
+          <w:sz w:val="26"/>
+          <w:szCs w:val="26"/>
+        </w:rPr>
+        <w:t xml:space="preserve"> </w:t>
+      </w:r>
+      <w:r>
+        <w:rPr>
+          <w:rFonts w:ascii="Times New Roman" w:hAnsi="Times New Roman" w:cs="Times New Roman"/>
+          <w:sz w:val="26"/>
+          <w:szCs w:val="26"/>
+        </w:rPr>
+        <w:t>2</w:t>
+      </w:r>
+      <w:r>
+        <w:rPr>
+          <w:rFonts w:ascii="Times New Roman" w:hAnsi="Times New Roman" w:cs="Times New Roman"/>
+          <w:sz w:val="26"/>
+          <w:szCs w:val="26"/>
+        </w:rPr>
+        <w:t xml:space="preserve">.7. Tất cả các </w:t>
+      </w:r>
+      <w:r>
+        <w:rPr>
+          <w:rFonts w:ascii="Times New Roman" w:hAnsi="Times New Roman" w:cs="Times New Roman"/>
+          <w:sz w:val="26"/>
+          <w:szCs w:val="26"/>
+        </w:rPr>
+        <w:t>đặc trưng được rút trích</w:t>
+      </w:r>
+      <w:r>
+        <w:rPr>
+          <w:rFonts w:ascii="Times New Roman" w:hAnsi="Times New Roman" w:cs="Times New Roman"/>
+          <w:sz w:val="26"/>
+          <w:szCs w:val="26"/>
+        </w:rPr>
+        <w:t xml:space="preserve"> từ ​​mỗi </w:t>
+      </w:r>
+      <w:r>
+        <w:rPr>
+          <w:rFonts w:ascii="Times New Roman" w:hAnsi="Times New Roman" w:cs="Times New Roman"/>
+          <w:sz w:val="26"/>
+          <w:szCs w:val="26"/>
+        </w:rPr>
+        <w:t>vùng</w:t>
+      </w:r>
+      <w:r>
+        <w:rPr>
+          <w:rFonts w:ascii="Times New Roman" w:hAnsi="Times New Roman" w:cs="Times New Roman"/>
+          <w:sz w:val="26"/>
+          <w:szCs w:val="26"/>
+        </w:rPr>
+        <w:t xml:space="preserve"> </w:t>
+      </w:r>
+      <w:r>
+        <w:rPr>
+          <w:rFonts w:ascii="Times New Roman" w:hAnsi="Times New Roman" w:cs="Times New Roman"/>
+          <w:sz w:val="26"/>
+          <w:szCs w:val="26"/>
+        </w:rPr>
+        <w:t>sẽ được</w:t>
+      </w:r>
+      <w:r>
+        <w:rPr>
+          <w:rFonts w:ascii="Times New Roman" w:hAnsi="Times New Roman" w:cs="Times New Roman"/>
+          <w:sz w:val="26"/>
+          <w:szCs w:val="26"/>
+        </w:rPr>
+        <w:t xml:space="preserve"> kết nối để </w:t>
+      </w:r>
+      <w:r>
+        <w:rPr>
+          <w:rFonts w:ascii="Times New Roman" w:hAnsi="Times New Roman" w:cs="Times New Roman"/>
+          <w:sz w:val="26"/>
+          <w:szCs w:val="26"/>
+        </w:rPr>
+        <w:t>biểu diễn</w:t>
+      </w:r>
+      <w:r>
+        <w:rPr>
+          <w:rFonts w:ascii="Times New Roman" w:hAnsi="Times New Roman" w:cs="Times New Roman"/>
+          <w:sz w:val="26"/>
+          <w:szCs w:val="26"/>
+        </w:rPr>
+        <w:t xml:space="preserve"> cho sự xuất hiện và chuyển động của khuôn mặt trong chuỗi. </w:t>
+      </w:r>
+      <w:r>
+        <w:rPr>
+          <w:rFonts w:ascii="Times New Roman" w:hAnsi="Times New Roman" w:cs="Times New Roman"/>
+          <w:sz w:val="26"/>
+          <w:szCs w:val="26"/>
+        </w:rPr>
+        <w:t>Các đặc trưng</w:t>
+      </w:r>
+      <w:r>
+        <w:rPr>
+          <w:rFonts w:ascii="Times New Roman" w:hAnsi="Times New Roman" w:cs="Times New Roman"/>
+          <w:sz w:val="26"/>
+          <w:szCs w:val="26"/>
+        </w:rPr>
+        <w:t xml:space="preserve"> VLBP cơ bản cũng có thể được xem xét và </w:t>
+      </w:r>
+      <w:r>
+        <w:rPr>
+          <w:rFonts w:ascii="Times New Roman" w:hAnsi="Times New Roman" w:cs="Times New Roman"/>
+          <w:sz w:val="26"/>
+          <w:szCs w:val="26"/>
+        </w:rPr>
+        <w:t xml:space="preserve">rút </w:t>
+      </w:r>
+      <w:r>
+        <w:rPr>
+          <w:rFonts w:ascii="Times New Roman" w:hAnsi="Times New Roman" w:cs="Times New Roman"/>
+          <w:sz w:val="26"/>
+          <w:szCs w:val="26"/>
+        </w:rPr>
+        <w:t>trích</w:t>
+      </w:r>
+      <w:r>
+        <w:rPr>
+          <w:rFonts w:ascii="Times New Roman" w:hAnsi="Times New Roman" w:cs="Times New Roman"/>
+          <w:sz w:val="26"/>
+          <w:szCs w:val="26"/>
+        </w:rPr>
+        <w:t xml:space="preserve"> dựa</w:t>
+      </w:r>
+      <w:r>
+        <w:rPr>
+          <w:rFonts w:ascii="Times New Roman" w:hAnsi="Times New Roman" w:cs="Times New Roman"/>
+          <w:sz w:val="26"/>
+          <w:szCs w:val="26"/>
+        </w:rPr>
+        <w:t xml:space="preserve"> trên cơ sở</w:t>
+      </w:r>
+      <w:r>
+        <w:rPr>
+          <w:rFonts w:ascii="Times New Roman" w:hAnsi="Times New Roman" w:cs="Times New Roman"/>
+          <w:sz w:val="26"/>
+          <w:szCs w:val="26"/>
+        </w:rPr>
+        <w:t xml:space="preserve"> các vùng chuyển động</w:t>
+      </w:r>
+      <w:r>
+        <w:rPr>
+          <w:rFonts w:ascii="Times New Roman" w:hAnsi="Times New Roman" w:cs="Times New Roman"/>
+          <w:sz w:val="26"/>
+          <w:szCs w:val="26"/>
+        </w:rPr>
+        <w:t xml:space="preserve"> theo cùng một </w:t>
+      </w:r>
+      <w:r>
+        <w:rPr>
+          <w:rFonts w:ascii="Times New Roman" w:hAnsi="Times New Roman" w:cs="Times New Roman"/>
+          <w:sz w:val="26"/>
+          <w:szCs w:val="26"/>
+        </w:rPr>
+        <w:t>cách như các tính năng LBP-</w:t>
+      </w:r>
+      <w:r>
+        <w:rPr>
+          <w:rFonts w:ascii="Times New Roman" w:hAnsi="Times New Roman" w:cs="Times New Roman"/>
+          <w:sz w:val="26"/>
+          <w:szCs w:val="26"/>
+        </w:rPr>
+        <w:t>TOP</w:t>
       </w:r>
       <w:r>
         <w:rPr>
@@ -12199,391 +12786,6 @@
           <w:szCs w:val="26"/>
         </w:rPr>
         <w:t>.</w:t>
-      </w:r>
-      <w:r>
-        <w:rPr>
-          <w:rFonts w:ascii="Times New Roman" w:hAnsi="Times New Roman" w:cs="Times New Roman"/>
-          <w:sz w:val="26"/>
-          <w:szCs w:val="26"/>
-        </w:rPr>
-        <w:t xml:space="preserve"> M</w:t>
-      </w:r>
-      <w:r>
-        <w:rPr>
-          <w:rFonts w:ascii="Times New Roman" w:hAnsi="Times New Roman" w:cs="Times New Roman"/>
-          <w:sz w:val="26"/>
-          <w:szCs w:val="26"/>
-        </w:rPr>
-        <w:t xml:space="preserve">ột mô tả LBP tính </w:t>
-      </w:r>
-      <w:r>
-        <w:rPr>
-          <w:rFonts w:ascii="Times New Roman" w:hAnsi="Times New Roman" w:cs="Times New Roman"/>
-          <w:sz w:val="26"/>
-          <w:szCs w:val="26"/>
-        </w:rPr>
-        <w:t xml:space="preserve">toán thông qua </w:t>
-      </w:r>
-      <w:r>
-        <w:rPr>
-          <w:rFonts w:ascii="Times New Roman" w:hAnsi="Times New Roman" w:cs="Times New Roman"/>
-          <w:sz w:val="26"/>
-          <w:szCs w:val="26"/>
-        </w:rPr>
-        <w:t>một chuỗi khuôn mặt hoàn toàn mã hóa chỉ có sự xuất hiện của các vi mô hình mà không bất kỳ dấu hiệu về vị trí củ</w:t>
-      </w:r>
-      <w:r>
-        <w:rPr>
-          <w:rFonts w:ascii="Times New Roman" w:hAnsi="Times New Roman" w:cs="Times New Roman"/>
-          <w:sz w:val="26"/>
-          <w:szCs w:val="26"/>
-        </w:rPr>
-        <w:t>a chúng</w:t>
-      </w:r>
-      <w:r>
-        <w:rPr>
-          <w:rFonts w:ascii="Times New Roman" w:hAnsi="Times New Roman" w:cs="Times New Roman"/>
-          <w:sz w:val="26"/>
-          <w:szCs w:val="26"/>
-        </w:rPr>
-        <w:t>.</w:t>
-      </w:r>
-      <w:r>
-        <w:rPr>
-          <w:rFonts w:ascii="Times New Roman" w:hAnsi="Times New Roman" w:cs="Times New Roman"/>
-          <w:sz w:val="26"/>
-          <w:szCs w:val="26"/>
-        </w:rPr>
-        <w:t xml:space="preserve"> Để </w:t>
-      </w:r>
-      <w:r>
-        <w:rPr>
-          <w:rFonts w:ascii="Times New Roman" w:hAnsi="Times New Roman" w:cs="Times New Roman"/>
-          <w:sz w:val="26"/>
-          <w:szCs w:val="26"/>
-        </w:rPr>
-        <w:t>khắc phục tình trạng này</w:t>
-      </w:r>
-      <w:r>
-        <w:rPr>
-          <w:rFonts w:ascii="Times New Roman" w:hAnsi="Times New Roman" w:cs="Times New Roman"/>
-          <w:sz w:val="26"/>
-          <w:szCs w:val="26"/>
-        </w:rPr>
-        <w:t xml:space="preserve">, một </w:t>
-      </w:r>
-      <w:r>
-        <w:rPr>
-          <w:rFonts w:ascii="Times New Roman" w:hAnsi="Times New Roman" w:cs="Times New Roman"/>
-          <w:sz w:val="26"/>
-          <w:szCs w:val="26"/>
-        </w:rPr>
-        <w:t>sự biểu diễn mà</w:t>
-      </w:r>
-      <w:r>
-        <w:rPr>
-          <w:rFonts w:ascii="Times New Roman" w:hAnsi="Times New Roman" w:cs="Times New Roman"/>
-          <w:sz w:val="26"/>
-          <w:szCs w:val="26"/>
-        </w:rPr>
-        <w:t xml:space="preserve"> trong đó hình ảnh khuôn mặt được chia thành nhiều khối chồng lên nhau được sử dụng. </w:t>
-      </w:r>
-      <w:r>
-        <w:rPr>
-          <w:rFonts w:ascii="Times New Roman" w:hAnsi="Times New Roman" w:cs="Times New Roman"/>
-          <w:sz w:val="26"/>
-          <w:szCs w:val="26"/>
-        </w:rPr>
-        <w:t>C</w:t>
-      </w:r>
-      <w:r>
-        <w:rPr>
-          <w:rFonts w:ascii="Times New Roman" w:hAnsi="Times New Roman" w:cs="Times New Roman"/>
-          <w:sz w:val="26"/>
-          <w:szCs w:val="26"/>
-        </w:rPr>
-        <w:t>ác b</w:t>
-      </w:r>
-      <w:r>
-        <w:rPr>
-          <w:rFonts w:ascii="Times New Roman" w:hAnsi="Times New Roman" w:cs="Times New Roman"/>
-          <w:sz w:val="26"/>
-          <w:szCs w:val="26"/>
-        </w:rPr>
-        <w:t>iểu đồ LBP- TOP trong mỗi khối được tính</w:t>
-      </w:r>
-      <w:r>
-        <w:rPr>
-          <w:rFonts w:ascii="Times New Roman" w:hAnsi="Times New Roman" w:cs="Times New Roman"/>
-          <w:sz w:val="26"/>
-          <w:szCs w:val="26"/>
-        </w:rPr>
-        <w:t xml:space="preserve"> toán</w:t>
-      </w:r>
-      <w:r>
-        <w:rPr>
-          <w:rFonts w:ascii="Times New Roman" w:hAnsi="Times New Roman" w:cs="Times New Roman"/>
-          <w:sz w:val="26"/>
-          <w:szCs w:val="26"/>
-        </w:rPr>
-        <w:t xml:space="preserve"> và </w:t>
-      </w:r>
-      <w:r>
-        <w:rPr>
-          <w:rFonts w:ascii="Times New Roman" w:hAnsi="Times New Roman" w:cs="Times New Roman"/>
-          <w:sz w:val="26"/>
-          <w:szCs w:val="26"/>
-        </w:rPr>
-        <w:t xml:space="preserve">ghép </w:t>
-      </w:r>
-      <w:r>
-        <w:rPr>
-          <w:rFonts w:ascii="Times New Roman" w:hAnsi="Times New Roman" w:cs="Times New Roman"/>
-          <w:sz w:val="26"/>
-          <w:szCs w:val="26"/>
-        </w:rPr>
-        <w:t>nối</w:t>
-      </w:r>
-      <w:r>
-        <w:rPr>
-          <w:rFonts w:ascii="Times New Roman" w:hAnsi="Times New Roman" w:cs="Times New Roman"/>
-          <w:sz w:val="26"/>
-          <w:szCs w:val="26"/>
-        </w:rPr>
-        <w:t xml:space="preserve"> với nhau</w:t>
-      </w:r>
-      <w:r>
-        <w:rPr>
-          <w:rFonts w:ascii="Times New Roman" w:hAnsi="Times New Roman" w:cs="Times New Roman"/>
-          <w:sz w:val="26"/>
-          <w:szCs w:val="26"/>
-        </w:rPr>
-        <w:t xml:space="preserve"> </w:t>
-      </w:r>
-      <w:r>
-        <w:rPr>
-          <w:rFonts w:ascii="Times New Roman" w:hAnsi="Times New Roman" w:cs="Times New Roman"/>
-          <w:sz w:val="26"/>
-          <w:szCs w:val="26"/>
-        </w:rPr>
-        <w:t>thành</w:t>
-      </w:r>
-      <w:r>
-        <w:rPr>
-          <w:rFonts w:ascii="Times New Roman" w:hAnsi="Times New Roman" w:cs="Times New Roman"/>
-          <w:sz w:val="26"/>
-          <w:szCs w:val="26"/>
-        </w:rPr>
-        <w:t xml:space="preserve"> một biểu đồ</w:t>
-      </w:r>
-      <w:r>
-        <w:rPr>
-          <w:rFonts w:ascii="Times New Roman" w:hAnsi="Times New Roman" w:cs="Times New Roman"/>
-          <w:sz w:val="26"/>
-          <w:szCs w:val="26"/>
-        </w:rPr>
-        <w:t xml:space="preserve"> đơn nhất</w:t>
-      </w:r>
-      <w:r>
-        <w:rPr>
-          <w:rFonts w:ascii="Times New Roman" w:hAnsi="Times New Roman" w:cs="Times New Roman"/>
-          <w:sz w:val="26"/>
-          <w:szCs w:val="26"/>
-        </w:rPr>
-        <w:t>, như minh họ</w:t>
-      </w:r>
-      <w:r>
-        <w:rPr>
-          <w:rFonts w:ascii="Times New Roman" w:hAnsi="Times New Roman" w:cs="Times New Roman"/>
-          <w:sz w:val="26"/>
-          <w:szCs w:val="26"/>
-        </w:rPr>
-        <w:t>a trong hình</w:t>
-      </w:r>
-      <w:r>
-        <w:rPr>
-          <w:rFonts w:ascii="Times New Roman" w:hAnsi="Times New Roman" w:cs="Times New Roman"/>
-          <w:sz w:val="26"/>
-          <w:szCs w:val="26"/>
-        </w:rPr>
-        <w:t xml:space="preserve"> </w:t>
-      </w:r>
-      <w:r>
-        <w:rPr>
-          <w:rFonts w:ascii="Times New Roman" w:hAnsi="Times New Roman" w:cs="Times New Roman"/>
-          <w:sz w:val="26"/>
-          <w:szCs w:val="26"/>
-        </w:rPr>
-        <w:t>2</w:t>
-      </w:r>
-      <w:r>
-        <w:rPr>
-          <w:rFonts w:ascii="Times New Roman" w:hAnsi="Times New Roman" w:cs="Times New Roman"/>
-          <w:sz w:val="26"/>
-          <w:szCs w:val="26"/>
-        </w:rPr>
-        <w:t xml:space="preserve">.7. Tất cả các </w:t>
-      </w:r>
-      <w:r>
-        <w:rPr>
-          <w:rFonts w:ascii="Times New Roman" w:hAnsi="Times New Roman" w:cs="Times New Roman"/>
-          <w:sz w:val="26"/>
-          <w:szCs w:val="26"/>
-        </w:rPr>
-        <w:t>đặc trưng được rút trích</w:t>
-      </w:r>
-      <w:r>
-        <w:rPr>
-          <w:rFonts w:ascii="Times New Roman" w:hAnsi="Times New Roman" w:cs="Times New Roman"/>
-          <w:sz w:val="26"/>
-          <w:szCs w:val="26"/>
-        </w:rPr>
-        <w:t xml:space="preserve"> từ ​​mỗi </w:t>
-      </w:r>
-      <w:r>
-        <w:rPr>
-          <w:rFonts w:ascii="Times New Roman" w:hAnsi="Times New Roman" w:cs="Times New Roman"/>
-          <w:sz w:val="26"/>
-          <w:szCs w:val="26"/>
-        </w:rPr>
-        <w:t>vùng</w:t>
-      </w:r>
-      <w:r>
-        <w:rPr>
-          <w:rFonts w:ascii="Times New Roman" w:hAnsi="Times New Roman" w:cs="Times New Roman"/>
-          <w:sz w:val="26"/>
-          <w:szCs w:val="26"/>
-        </w:rPr>
-        <w:t xml:space="preserve"> </w:t>
-      </w:r>
-      <w:r>
-        <w:rPr>
-          <w:rFonts w:ascii="Times New Roman" w:hAnsi="Times New Roman" w:cs="Times New Roman"/>
-          <w:sz w:val="26"/>
-          <w:szCs w:val="26"/>
-        </w:rPr>
-        <w:t>sẽ được</w:t>
-      </w:r>
-      <w:r>
-        <w:rPr>
-          <w:rFonts w:ascii="Times New Roman" w:hAnsi="Times New Roman" w:cs="Times New Roman"/>
-          <w:sz w:val="26"/>
-          <w:szCs w:val="26"/>
-        </w:rPr>
-        <w:t xml:space="preserve"> kết nối để </w:t>
-      </w:r>
-      <w:r>
-        <w:rPr>
-          <w:rFonts w:ascii="Times New Roman" w:hAnsi="Times New Roman" w:cs="Times New Roman"/>
-          <w:sz w:val="26"/>
-          <w:szCs w:val="26"/>
-        </w:rPr>
-        <w:t>biểu diễn</w:t>
-      </w:r>
-      <w:r>
-        <w:rPr>
-          <w:rFonts w:ascii="Times New Roman" w:hAnsi="Times New Roman" w:cs="Times New Roman"/>
-          <w:sz w:val="26"/>
-          <w:szCs w:val="26"/>
-        </w:rPr>
-        <w:t xml:space="preserve"> cho sự xuất hiện và chuyển động của khuôn mặt trong chuỗi. </w:t>
-      </w:r>
-      <w:r>
-        <w:rPr>
-          <w:rFonts w:ascii="Times New Roman" w:hAnsi="Times New Roman" w:cs="Times New Roman"/>
-          <w:sz w:val="26"/>
-          <w:szCs w:val="26"/>
-        </w:rPr>
-        <w:t xml:space="preserve">Các </w:t>
-      </w:r>
-      <w:r>
-        <w:rPr>
-          <w:rFonts w:ascii="Times New Roman" w:hAnsi="Times New Roman" w:cs="Times New Roman"/>
-          <w:sz w:val="26"/>
-          <w:szCs w:val="26"/>
-        </w:rPr>
-        <w:lastRenderedPageBreak/>
-        <w:t>đặc trưng</w:t>
-      </w:r>
-      <w:r>
-        <w:rPr>
-          <w:rFonts w:ascii="Times New Roman" w:hAnsi="Times New Roman" w:cs="Times New Roman"/>
-          <w:sz w:val="26"/>
-          <w:szCs w:val="26"/>
-        </w:rPr>
-        <w:t xml:space="preserve"> VLBP cơ bản cũng có thể được xem xét và </w:t>
-      </w:r>
-      <w:r>
-        <w:rPr>
-          <w:rFonts w:ascii="Times New Roman" w:hAnsi="Times New Roman" w:cs="Times New Roman"/>
-          <w:sz w:val="26"/>
-          <w:szCs w:val="26"/>
-        </w:rPr>
-        <w:t xml:space="preserve">rút </w:t>
-      </w:r>
-      <w:r>
-        <w:rPr>
-          <w:rFonts w:ascii="Times New Roman" w:hAnsi="Times New Roman" w:cs="Times New Roman"/>
-          <w:sz w:val="26"/>
-          <w:szCs w:val="26"/>
-        </w:rPr>
-        <w:t>trích</w:t>
-      </w:r>
-      <w:r>
-        <w:rPr>
-          <w:rFonts w:ascii="Times New Roman" w:hAnsi="Times New Roman" w:cs="Times New Roman"/>
-          <w:sz w:val="26"/>
-          <w:szCs w:val="26"/>
-        </w:rPr>
-        <w:t xml:space="preserve"> dựa</w:t>
-      </w:r>
-      <w:r>
-        <w:rPr>
-          <w:rFonts w:ascii="Times New Roman" w:hAnsi="Times New Roman" w:cs="Times New Roman"/>
-          <w:sz w:val="26"/>
-          <w:szCs w:val="26"/>
-        </w:rPr>
-        <w:t xml:space="preserve"> trên cơ sở</w:t>
-      </w:r>
-      <w:r>
-        <w:rPr>
-          <w:rFonts w:ascii="Times New Roman" w:hAnsi="Times New Roman" w:cs="Times New Roman"/>
-          <w:sz w:val="26"/>
-          <w:szCs w:val="26"/>
-        </w:rPr>
-        <w:t xml:space="preserve"> các vùng chuyển động</w:t>
-      </w:r>
-      <w:r>
-        <w:rPr>
-          <w:rFonts w:ascii="Times New Roman" w:hAnsi="Times New Roman" w:cs="Times New Roman"/>
-          <w:sz w:val="26"/>
-          <w:szCs w:val="26"/>
-        </w:rPr>
-        <w:t xml:space="preserve"> theo cùng một </w:t>
-      </w:r>
-      <w:r>
-        <w:rPr>
-          <w:rFonts w:ascii="Times New Roman" w:hAnsi="Times New Roman" w:cs="Times New Roman"/>
-          <w:sz w:val="26"/>
-          <w:szCs w:val="26"/>
-        </w:rPr>
-        <w:t>cách như các tính năng LBP-</w:t>
-      </w:r>
-      <w:r>
-        <w:rPr>
-          <w:rFonts w:ascii="Times New Roman" w:hAnsi="Times New Roman" w:cs="Times New Roman"/>
-          <w:sz w:val="26"/>
-          <w:szCs w:val="26"/>
-        </w:rPr>
-        <w:t>TOP</w:t>
-      </w:r>
-      <w:r>
-        <w:rPr>
-          <w:rFonts w:ascii="Times New Roman" w:hAnsi="Times New Roman" w:cs="Times New Roman"/>
-          <w:sz w:val="26"/>
-          <w:szCs w:val="26"/>
-        </w:rPr>
-        <w:t xml:space="preserve">. </w:t>
       </w:r>
     </w:p>
     <w:p>
@@ -13149,7 +13351,16 @@
           <w:sz w:val="26"/>
           <w:szCs w:val="26"/>
         </w:rPr>
-        <w:t>) cho mỗi chủ đề là thấp</w:t>
+        <w:t xml:space="preserve">) cho mỗi chủ đề là </w:t>
+      </w:r>
+      <w:r>
+        <w:rPr>
+          <w:rFonts w:ascii="Times New Roman" w:hAnsi="Times New Roman" w:cs="Times New Roman"/>
+          <w:sz w:val="26"/>
+          <w:szCs w:val="26"/>
+        </w:rPr>
+        <w:lastRenderedPageBreak/>
+        <w:t>thấp</w:t>
       </w:r>
       <w:r>
         <w:rPr>
@@ -13558,7 +13769,6 @@
           <w:szCs w:val="26"/>
           <w:lang w:eastAsia="ja-JP"/>
         </w:rPr>
-        <w:lastRenderedPageBreak/>
         <w:drawing>
           <wp:inline distT="0" distB="0" distL="0" distR="0" wp14:anchorId="36FE6B32" wp14:editId="59632518">
             <wp:extent cx="4373880" cy="2665730"/>
@@ -14295,7 +14505,16 @@
           <w:sz w:val="26"/>
           <w:szCs w:val="26"/>
         </w:rPr>
-        <w:t xml:space="preserve">sự hiểu biết về việc công nhận kết quả thu được là </w:t>
+        <w:t xml:space="preserve">sự hiểu biết về việc công nhận kết quả thu </w:t>
+      </w:r>
+      <w:r>
+        <w:rPr>
+          <w:rFonts w:ascii="Times New Roman" w:hAnsi="Times New Roman" w:cs="Times New Roman"/>
+          <w:sz w:val="26"/>
+          <w:szCs w:val="26"/>
+        </w:rPr>
+        <w:lastRenderedPageBreak/>
+        <w:t xml:space="preserve">được là </w:t>
       </w:r>
       <w:r>
         <w:rPr>
@@ -14351,7 +14570,23 @@
           <w:sz w:val="26"/>
           <w:szCs w:val="26"/>
         </w:rPr>
-        <w:t xml:space="preserve"> kết cấu từ các vùng trên khuôn mặ</w:t>
+        <w:t xml:space="preserve"> </w:t>
+      </w:r>
+      <w:r>
+        <w:rPr>
+          <w:rFonts w:ascii="Times New Roman" w:hAnsi="Times New Roman" w:cs="Times New Roman"/>
+          <w:sz w:val="26"/>
+          <w:szCs w:val="26"/>
+        </w:rPr>
+        <w:t>kết cấu bề mặt</w:t>
+      </w:r>
+      <w:r>
+        <w:rPr>
+          <w:rFonts w:ascii="Times New Roman" w:hAnsi="Times New Roman" w:cs="Times New Roman"/>
+          <w:sz w:val="26"/>
+          <w:szCs w:val="26"/>
+        </w:rPr>
+        <w:t xml:space="preserve"> từ các vùng trên khuôn mặ</w:t>
       </w:r>
       <w:r>
         <w:rPr>
@@ -14423,7 +14658,23 @@
           <w:sz w:val="26"/>
           <w:szCs w:val="26"/>
         </w:rPr>
-        <w:t>với ba kết cấu mô tả</w:t>
+        <w:t xml:space="preserve">với ba </w:t>
+      </w:r>
+      <w:r>
+        <w:rPr>
+          <w:rFonts w:ascii="Times New Roman" w:hAnsi="Times New Roman" w:cs="Times New Roman"/>
+          <w:sz w:val="26"/>
+          <w:szCs w:val="26"/>
+        </w:rPr>
+        <w:t>kết cấu bề mặt</w:t>
+      </w:r>
+      <w:r>
+        <w:rPr>
+          <w:rFonts w:ascii="Times New Roman" w:hAnsi="Times New Roman" w:cs="Times New Roman"/>
+          <w:sz w:val="26"/>
+          <w:szCs w:val="26"/>
+        </w:rPr>
+        <w:t xml:space="preserve"> mô tả</w:t>
       </w:r>
       <w:r>
         <w:rPr>
@@ -14463,14 +14714,6 @@
           <w:sz w:val="26"/>
           <w:szCs w:val="26"/>
         </w:rPr>
-        <w:t xml:space="preserve"> kết cấu đồng nhất</w:t>
-      </w:r>
-      <w:r>
-        <w:rPr>
-          <w:rFonts w:ascii="Times New Roman" w:hAnsi="Times New Roman" w:cs="Times New Roman"/>
-          <w:sz w:val="26"/>
-          <w:szCs w:val="26"/>
-        </w:rPr>
         <w:t xml:space="preserve"> </w:t>
       </w:r>
       <w:r>
@@ -14479,6 +14722,30 @@
           <w:sz w:val="26"/>
           <w:szCs w:val="26"/>
         </w:rPr>
+        <w:t>kết cấu bề mặt</w:t>
+      </w:r>
+      <w:r>
+        <w:rPr>
+          <w:rFonts w:ascii="Times New Roman" w:hAnsi="Times New Roman" w:cs="Times New Roman"/>
+          <w:sz w:val="26"/>
+          <w:szCs w:val="26"/>
+        </w:rPr>
+        <w:t xml:space="preserve"> đồng nhất</w:t>
+      </w:r>
+      <w:r>
+        <w:rPr>
+          <w:rFonts w:ascii="Times New Roman" w:hAnsi="Times New Roman" w:cs="Times New Roman"/>
+          <w:sz w:val="26"/>
+          <w:szCs w:val="26"/>
+        </w:rPr>
+        <w:t xml:space="preserve"> </w:t>
+      </w:r>
+      <w:r>
+        <w:rPr>
+          <w:rFonts w:ascii="Times New Roman" w:hAnsi="Times New Roman" w:cs="Times New Roman"/>
+          <w:sz w:val="26"/>
+          <w:szCs w:val="26"/>
+        </w:rPr>
         <w:t>mô tả</w:t>
       </w:r>
       <w:r>
@@ -14575,7 +14842,23 @@
           <w:sz w:val="26"/>
           <w:szCs w:val="26"/>
         </w:rPr>
-        <w:t xml:space="preserve"> kết cấu khác như thể hiện trong Bảng 4.2. </w:t>
+        <w:t xml:space="preserve"> </w:t>
+      </w:r>
+      <w:r>
+        <w:rPr>
+          <w:rFonts w:ascii="Times New Roman" w:hAnsi="Times New Roman" w:cs="Times New Roman"/>
+          <w:sz w:val="26"/>
+          <w:szCs w:val="26"/>
+        </w:rPr>
+        <w:t>kết cấu bề mặt</w:t>
+      </w:r>
+      <w:r>
+        <w:rPr>
+          <w:rFonts w:ascii="Times New Roman" w:hAnsi="Times New Roman" w:cs="Times New Roman"/>
+          <w:sz w:val="26"/>
+          <w:szCs w:val="26"/>
+        </w:rPr>
+        <w:t xml:space="preserve"> khác như thể hiện trong Bảng 4.2. </w:t>
       </w:r>
       <w:r>
         <w:rPr>
@@ -14639,7 +14922,23 @@
           <w:sz w:val="26"/>
           <w:szCs w:val="26"/>
         </w:rPr>
-        <w:t xml:space="preserve"> so với mô tả kết cấu khác là</w:t>
+        <w:t xml:space="preserve"> so với mô tả </w:t>
+      </w:r>
+      <w:r>
+        <w:rPr>
+          <w:rFonts w:ascii="Times New Roman" w:hAnsi="Times New Roman" w:cs="Times New Roman"/>
+          <w:sz w:val="26"/>
+          <w:szCs w:val="26"/>
+        </w:rPr>
+        <w:t>kết cấu bề mặt</w:t>
+      </w:r>
+      <w:r>
+        <w:rPr>
+          <w:rFonts w:ascii="Times New Roman" w:hAnsi="Times New Roman" w:cs="Times New Roman"/>
+          <w:sz w:val="26"/>
+          <w:szCs w:val="26"/>
+        </w:rPr>
+        <w:t xml:space="preserve"> khác là</w:t>
       </w:r>
       <w:r>
         <w:rPr>
@@ -15256,7 +15555,16 @@
           <w:sz w:val="26"/>
           <w:szCs w:val="26"/>
         </w:rPr>
-        <w:t xml:space="preserve"> cơ sở dữ liệu </w:t>
+        <w:t xml:space="preserve"> </w:t>
+      </w:r>
+      <w:r>
+        <w:rPr>
+          <w:rFonts w:ascii="Times New Roman" w:hAnsi="Times New Roman" w:cs="Times New Roman"/>
+          <w:sz w:val="26"/>
+          <w:szCs w:val="26"/>
+        </w:rPr>
+        <w:lastRenderedPageBreak/>
+        <w:t xml:space="preserve">cơ sở dữ liệu </w:t>
       </w:r>
       <w:r>
         <w:rPr>
@@ -15542,7 +15850,6 @@
           <w:sz w:val="26"/>
           <w:szCs w:val="26"/>
         </w:rPr>
-        <w:lastRenderedPageBreak/>
         <w:t xml:space="preserve">Để </w:t>
       </w:r>
       <w:r>
@@ -16301,7 +16608,16 @@
           <w:sz w:val="26"/>
           <w:szCs w:val="26"/>
         </w:rPr>
-        <w:t>Cách tiếp cận LBP được áp dụng vào nhiều việc phân tích khuôn mặt khác như phát hiện biểu cảm khuôn mặt, phát hiện giới tính, phân lớp độ tuổi, phát hiện khuôn mặt, nhận dạng tròng mắt, ước lượng tư thế đầu và nhận dạng khuôn mặt 3D. Ví dụ như LBP dùng với Active Shape Model (ASM) để cục bộ hóa và biểu diễn điểm trọng yếu của khuôn mặt vì việc cục bộ hóa chính xác rất quan trọng đối với việc phân tích khuôn mặt và tổng hợp vấn đề. Diện mạo cục bộ của các điểm trọng yếu trong ảnh khuôn mặt được mô hình hóa bằng bản mở rộng của LBP (ELBP). ELBP được đề xuất không chỉ để mã hóa thông tin dẫn xuất đầu tiên của ảnh khuôn mặt mà còn vận tốc biến đổi cục bộ. Các thí nghiệm đã cho thấy sự kết hợp ASM-ELBP đã làm tăng độ chính xác liên kết khuôn mặt so với phương pháp ASM ban đầu.</w:t>
+        <w:t xml:space="preserve">Cách tiếp cận LBP được áp dụng vào nhiều việc phân tích khuôn mặt khác như phát hiện biểu cảm khuôn mặt, phát hiện giới tính, phân lớp độ tuổi, phát hiện khuôn mặt, nhận dạng tròng mắt, ước lượng tư thế đầu và nhận dạng khuôn mặt 3D. Ví dụ như LBP dùng với </w:t>
+      </w:r>
+      <w:r>
+        <w:rPr>
+          <w:rFonts w:ascii="Times New Roman" w:hAnsi="Times New Roman" w:cs="Times New Roman"/>
+          <w:sz w:val="26"/>
+          <w:szCs w:val="26"/>
+        </w:rPr>
+        <w:lastRenderedPageBreak/>
+        <w:t>Active Shape Model (ASM) để cục bộ hóa và biểu diễn điểm trọng yếu của khuôn mặt vì việc cục bộ hóa chính xác rất quan trọng đối với việc phân tích khuôn mặt và tổng hợp vấn đề. Diện mạo cục bộ của các điểm trọng yếu trong ảnh khuôn mặt được mô hình hóa bằng bản mở rộng của LBP (ELBP). ELBP được đề xuất không chỉ để mã hóa thông tin dẫn xuất đầu tiên của ảnh khuôn mặt mà còn vận tốc biến đổi cục bộ. Các thí nghiệm đã cho thấy sự kết hợp ASM-ELBP đã làm tăng độ chính xác liên kết khuôn mặt so với phương pháp ASM ban đầu.</w:t>
       </w:r>
     </w:p>
     <w:p>
@@ -16322,7 +16638,6 @@
           <w:szCs w:val="26"/>
           <w:lang w:eastAsia="ja-JP"/>
         </w:rPr>
-        <w:lastRenderedPageBreak/>
         <w:drawing>
           <wp:inline distT="0" distB="0" distL="0" distR="0" wp14:anchorId="65AA3628" wp14:editId="4DEC8C53">
             <wp:extent cx="6167755" cy="1440815"/>
@@ -16399,7 +16714,7 @@
           <w:sz w:val="26"/>
           <w:szCs w:val="26"/>
         </w:rPr>
-        <w:t>7</w:t>
+        <w:t>10</w:t>
       </w:r>
       <w:r>
         <w:rPr>
@@ -16443,7 +16758,7 @@
           <w:sz w:val="26"/>
           <w:szCs w:val="26"/>
         </w:rPr>
-        <w:t>Ký hiệu mô tả LBP không gian - thời gian, đặc biệt là LBP-TOP được ứng dụng thành công trong các ứng dụng video nhưng nhận diện biểu cảm khuôn mặt động, nhận diện tiếng nói và nhận diện giới tính. Chúng có thể mô tả hình dáng, cử động ngang dọc từ chuỗi video khá hiệu quả. Cách tiếp cận dựa trên LBP-TOP có thể mở rộng để thêm đặc trưng đa quyết định tính toán từ khác khối có kích thước khác nhau, mẫu lân cận khác nhau và dùng AdaBoost để chọn lớp đặc trưng cho tất cả lớp biểu cảm hoặc mỗi cặp lớp biểu cảm, từ đó cải thiện hiệu năng với vectơ đặc trưng ngắn. Sau đó, trên nền tảng của lớp được chọn,</w:t>
+        <w:t>Ký hiệu mô tả LBP không gian - thời gian, đặc biệt là LBP-TOP được ứng dụng thành công trong các ứng dụng video như nhận diện biểu cảm khuôn mặt động, nhận diện tiếng nói và nhận diện giới tính. Chúng có thể mô tả hình dáng, cử động ngang dọc từ chuỗi video khá hiệu quả. Cách tiếp cận dựa trên LBP-TOP có thể mở rộng để thêm đặc trưng đa quyết định tính toán từ khác khối có kích thước khác nhau, mẫu lân cận khác nhau và dùng AdaBoost để chọn lớp đặc trưng cho tất cả lớp biểu cảm hoặc mỗi cặp lớp biểu cảm, từ đó cải thiện hiệu năng với vectơ đặc trưng ngắn. Sau đó, trên nền tảng của lớp được chọn,</w:t>
       </w:r>
       <w:r>
         <w:rPr>
@@ -16583,6 +16898,7 @@
           <w:sz w:val="36"/>
           <w:szCs w:val="36"/>
         </w:rPr>
+        <w:lastRenderedPageBreak/>
         <w:t>Tài liệu tham khảo</w:t>
       </w:r>
       <w:bookmarkEnd w:id="40"/>
@@ -16763,7 +17079,6 @@
           <w:sz w:val="26"/>
           <w:szCs w:val="26"/>
         </w:rPr>
-        <w:lastRenderedPageBreak/>
         <w:t>Tiếng Việt</w:t>
       </w:r>
     </w:p>
@@ -16910,7 +17225,7 @@
             <w:sz w:val="20"/>
             <w:szCs w:val="20"/>
           </w:rPr>
-          <w:t>2</w:t>
+          <w:t>17</w:t>
         </w:r>
         <w:r>
           <w:rPr>
@@ -19183,7 +19498,7 @@
 </file>
 
 <file path=customXml/itemProps1.xml><?xml version="1.0" encoding="utf-8"?>
-<ds:datastoreItem xmlns:ds="http://schemas.openxmlformats.org/officeDocument/2006/customXml" ds:itemID="{3347F83C-0742-459D-A274-65BDDC8B7557}">
+<ds:datastoreItem xmlns:ds="http://schemas.openxmlformats.org/officeDocument/2006/customXml" ds:itemID="{C0D67736-B9AA-425E-B273-B48BC086EAA6}">
   <ds:schemaRefs>
     <ds:schemaRef ds:uri="http://schemas.openxmlformats.org/officeDocument/2006/bibliography"/>
   </ds:schemaRefs>

</xml_diff>

<commit_message>
Sửa lỗi chính tả và định dạng Chương I.
</commit_message>
<xml_diff>
--- a/Báo cáo.docx
+++ b/Báo cáo.docx
@@ -1,6 +1,6 @@
 
 <file path=word/document.xml><?xml version="1.0" encoding="utf-8"?>
-<w:document xmlns:wpc="http://schemas.microsoft.com/office/word/2010/wordprocessingCanvas" xmlns:mc="http://schemas.openxmlformats.org/markup-compatibility/2006" xmlns:o="urn:schemas-microsoft-com:office:office" xmlns:r="http://schemas.openxmlformats.org/officeDocument/2006/relationships" xmlns:m="http://schemas.openxmlformats.org/officeDocument/2006/math" xmlns:v="urn:schemas-microsoft-com:vml" xmlns:wp14="http://schemas.microsoft.com/office/word/2010/wordprocessingDrawing" xmlns:wp="http://schemas.openxmlformats.org/drawingml/2006/wordprocessingDrawing" xmlns:w10="urn:schemas-microsoft-com:office:word" xmlns:w="http://schemas.openxmlformats.org/wordprocessingml/2006/main" xmlns:w14="http://schemas.microsoft.com/office/word/2010/wordml" xmlns:wpg="http://schemas.microsoft.com/office/word/2010/wordprocessingGroup" xmlns:wpi="http://schemas.microsoft.com/office/word/2010/wordprocessingInk" xmlns:wne="http://schemas.microsoft.com/office/word/2006/wordml" xmlns:wps="http://schemas.microsoft.com/office/word/2010/wordprocessingShape" mc:Ignorable="w14 wp14">
+<w:document xmlns:wpc="http://schemas.microsoft.com/office/word/2010/wordprocessingCanvas" xmlns:mc="http://schemas.openxmlformats.org/markup-compatibility/2006" xmlns:o="urn:schemas-microsoft-com:office:office" xmlns:r="http://schemas.openxmlformats.org/officeDocument/2006/relationships" xmlns:m="http://schemas.openxmlformats.org/officeDocument/2006/math" xmlns:v="urn:schemas-microsoft-com:vml" xmlns:wp14="http://schemas.microsoft.com/office/word/2010/wordprocessingDrawing" xmlns:wp="http://schemas.openxmlformats.org/drawingml/2006/wordprocessingDrawing" xmlns:w10="urn:schemas-microsoft-com:office:word" xmlns:w="http://schemas.openxmlformats.org/wordprocessingml/2006/main" xmlns:w14="http://schemas.microsoft.com/office/word/2010/wordml" xmlns:w15="http://schemas.microsoft.com/office/word/2012/wordml" xmlns:wpg="http://schemas.microsoft.com/office/word/2010/wordprocessingGroup" xmlns:wpi="http://schemas.microsoft.com/office/word/2010/wordprocessingInk" xmlns:wne="http://schemas.microsoft.com/office/word/2006/wordml" xmlns:wps="http://schemas.microsoft.com/office/word/2010/wordprocessingShape" mc:Ignorable="w14 w15 wp14">
   <w:body>
     <w:p>
       <w:pPr>
@@ -686,7 +686,7 @@
           <w:r>
             <w:fldChar w:fldCharType="separate"/>
           </w:r>
-          <w:hyperlink w:anchor="_Toc380043703" w:history="1">
+          <w:hyperlink w:anchor="_Toc380470828" w:history="1">
             <w:r>
               <w:rPr>
                 <w:rStyle w:val="Hyperlink"/>
@@ -710,7 +710,7 @@
               <w:rPr>
                 <w:webHidden/>
               </w:rPr>
-              <w:instrText xml:space="preserve"> PAGEREF _Toc380043703 \h </w:instrText>
+              <w:instrText xml:space="preserve"> PAGEREF _Toc380470828 \h </w:instrText>
             </w:r>
             <w:r>
               <w:rPr>
@@ -746,7 +746,7 @@
               <w:lang w:eastAsia="ja-JP"/>
             </w:rPr>
           </w:pPr>
-          <w:hyperlink w:anchor="_Toc380043704" w:history="1">
+          <w:hyperlink w:anchor="_Toc380470829" w:history="1">
             <w:r>
               <w:rPr>
                 <w:rStyle w:val="Hyperlink"/>
@@ -770,7 +770,7 @@
               <w:rPr>
                 <w:webHidden/>
               </w:rPr>
-              <w:instrText xml:space="preserve"> PAGEREF _Toc380043704 \h </w:instrText>
+              <w:instrText xml:space="preserve"> PAGEREF _Toc380470829 \h </w:instrText>
             </w:r>
             <w:r>
               <w:rPr>
@@ -806,7 +806,7 @@
               <w:lang w:eastAsia="ja-JP"/>
             </w:rPr>
           </w:pPr>
-          <w:hyperlink w:anchor="_Toc380043705" w:history="1">
+          <w:hyperlink w:anchor="_Toc380470830" w:history="1">
             <w:r>
               <w:rPr>
                 <w:rStyle w:val="Hyperlink"/>
@@ -830,7 +830,7 @@
               <w:rPr>
                 <w:webHidden/>
               </w:rPr>
-              <w:instrText xml:space="preserve"> PAGEREF _Toc380043705 \h </w:instrText>
+              <w:instrText xml:space="preserve"> PAGEREF _Toc380470830 \h </w:instrText>
             </w:r>
             <w:r>
               <w:rPr>
@@ -866,7 +866,7 @@
               <w:lang w:eastAsia="ja-JP"/>
             </w:rPr>
           </w:pPr>
-          <w:hyperlink w:anchor="_Toc380043706" w:history="1">
+          <w:hyperlink w:anchor="_Toc380470831" w:history="1">
             <w:r>
               <w:rPr>
                 <w:rStyle w:val="Hyperlink"/>
@@ -890,7 +890,7 @@
               <w:rPr>
                 <w:webHidden/>
               </w:rPr>
-              <w:instrText xml:space="preserve"> PAGEREF _Toc380043706 \h </w:instrText>
+              <w:instrText xml:space="preserve"> PAGEREF _Toc380470831 \h </w:instrText>
             </w:r>
             <w:r>
               <w:rPr>
@@ -926,7 +926,7 @@
               <w:lang w:eastAsia="ja-JP"/>
             </w:rPr>
           </w:pPr>
-          <w:hyperlink w:anchor="_Toc380043707" w:history="1">
+          <w:hyperlink w:anchor="_Toc380470832" w:history="1">
             <w:r>
               <w:rPr>
                 <w:rStyle w:val="Hyperlink"/>
@@ -950,7 +950,7 @@
               <w:rPr>
                 <w:webHidden/>
               </w:rPr>
-              <w:instrText xml:space="preserve"> PAGEREF _Toc380043707 \h </w:instrText>
+              <w:instrText xml:space="preserve"> PAGEREF _Toc380470832 \h </w:instrText>
             </w:r>
             <w:r>
               <w:rPr>
@@ -986,7 +986,7 @@
               <w:lang w:eastAsia="ja-JP"/>
             </w:rPr>
           </w:pPr>
-          <w:hyperlink w:anchor="_Toc380043708" w:history="1">
+          <w:hyperlink w:anchor="_Toc380470833" w:history="1">
             <w:r>
               <w:rPr>
                 <w:rStyle w:val="Hyperlink"/>
@@ -1010,7 +1010,7 @@
               <w:rPr>
                 <w:webHidden/>
               </w:rPr>
-              <w:instrText xml:space="preserve"> PAGEREF _Toc380043708 \h </w:instrText>
+              <w:instrText xml:space="preserve"> PAGEREF _Toc380470833 \h </w:instrText>
             </w:r>
             <w:r>
               <w:rPr>
@@ -1050,7 +1050,7 @@
               <w:lang w:eastAsia="ja-JP"/>
             </w:rPr>
           </w:pPr>
-          <w:hyperlink w:anchor="_Toc380043709" w:history="1">
+          <w:hyperlink w:anchor="_Toc380470834" w:history="1">
             <w:r>
               <w:rPr>
                 <w:rStyle w:val="Hyperlink"/>
@@ -1073,7 +1073,7 @@
                 <w:rFonts w:ascii="Times New Roman" w:hAnsi="Times New Roman" w:cs="Times New Roman"/>
                 <w:noProof/>
               </w:rPr>
-              <w:t>Nhận dạng khuôn mặt</w:t>
+              <w:t>Miêu tả khuôn mặt</w:t>
             </w:r>
             <w:r>
               <w:rPr>
@@ -1094,7 +1094,7 @@
                 <w:noProof/>
                 <w:webHidden/>
               </w:rPr>
-              <w:instrText xml:space="preserve"> PAGEREF _Toc380043709 \h </w:instrText>
+              <w:instrText xml:space="preserve"> PAGEREF _Toc380470834 \h </w:instrText>
             </w:r>
             <w:r>
               <w:rPr>
@@ -1138,7 +1138,7 @@
               <w:lang w:eastAsia="ja-JP"/>
             </w:rPr>
           </w:pPr>
-          <w:hyperlink w:anchor="_Toc380043710" w:history="1">
+          <w:hyperlink w:anchor="_Toc380470835" w:history="1">
             <w:r>
               <w:rPr>
                 <w:rStyle w:val="Hyperlink"/>
@@ -1182,7 +1182,7 @@
                 <w:noProof/>
                 <w:webHidden/>
               </w:rPr>
-              <w:instrText xml:space="preserve"> PAGEREF _Toc380043710 \h </w:instrText>
+              <w:instrText xml:space="preserve"> PAGEREF _Toc380470835 \h </w:instrText>
             </w:r>
             <w:r>
               <w:rPr>
@@ -1202,7 +1202,7 @@
                 <w:noProof/>
                 <w:webHidden/>
               </w:rPr>
-              <w:t>3</w:t>
+              <w:t>4</w:t>
             </w:r>
             <w:r>
               <w:rPr>
@@ -1222,7 +1222,7 @@
               <w:lang w:eastAsia="ja-JP"/>
             </w:rPr>
           </w:pPr>
-          <w:hyperlink w:anchor="_Toc380043711" w:history="1">
+          <w:hyperlink w:anchor="_Toc380470836" w:history="1">
             <w:r>
               <w:rPr>
                 <w:rStyle w:val="Hyperlink"/>
@@ -1246,7 +1246,7 @@
               <w:rPr>
                 <w:webHidden/>
               </w:rPr>
-              <w:instrText xml:space="preserve"> PAGEREF _Toc380043711 \h </w:instrText>
+              <w:instrText xml:space="preserve"> PAGEREF _Toc380470836 \h </w:instrText>
             </w:r>
             <w:r>
               <w:rPr>
@@ -1263,7 +1263,7 @@
               <w:rPr>
                 <w:webHidden/>
               </w:rPr>
-              <w:t>4</w:t>
+              <w:t>5</w:t>
             </w:r>
             <w:r>
               <w:rPr>
@@ -1286,7 +1286,7 @@
               <w:lang w:eastAsia="ja-JP"/>
             </w:rPr>
           </w:pPr>
-          <w:hyperlink w:anchor="_Toc380043712" w:history="1">
+          <w:hyperlink w:anchor="_Toc380470837" w:history="1">
             <w:r>
               <w:rPr>
                 <w:rStyle w:val="Hyperlink"/>
@@ -1330,7 +1330,7 @@
                 <w:noProof/>
                 <w:webHidden/>
               </w:rPr>
-              <w:instrText xml:space="preserve"> PAGEREF _Toc380043712 \h </w:instrText>
+              <w:instrText xml:space="preserve"> PAGEREF _Toc380470837 \h </w:instrText>
             </w:r>
             <w:r>
               <w:rPr>
@@ -1350,7 +1350,7 @@
                 <w:noProof/>
                 <w:webHidden/>
               </w:rPr>
-              <w:t>4</w:t>
+              <w:t>5</w:t>
             </w:r>
             <w:r>
               <w:rPr>
@@ -1374,7 +1374,7 @@
               <w:lang w:eastAsia="ja-JP"/>
             </w:rPr>
           </w:pPr>
-          <w:hyperlink w:anchor="_Toc380043713" w:history="1">
+          <w:hyperlink w:anchor="_Toc380470838" w:history="1">
             <w:r>
               <w:rPr>
                 <w:rStyle w:val="Hyperlink"/>
@@ -1418,7 +1418,7 @@
                 <w:noProof/>
                 <w:webHidden/>
               </w:rPr>
-              <w:instrText xml:space="preserve"> PAGEREF _Toc380043713 \h </w:instrText>
+              <w:instrText xml:space="preserve"> PAGEREF _Toc380470838 \h </w:instrText>
             </w:r>
             <w:r>
               <w:rPr>
@@ -1438,7 +1438,7 @@
                 <w:noProof/>
                 <w:webHidden/>
               </w:rPr>
-              <w:t>5</w:t>
+              <w:t>6</w:t>
             </w:r>
             <w:r>
               <w:rPr>
@@ -1462,7 +1462,7 @@
               <w:lang w:eastAsia="ja-JP"/>
             </w:rPr>
           </w:pPr>
-          <w:hyperlink w:anchor="_Toc380043714" w:history="1">
+          <w:hyperlink w:anchor="_Toc380470839" w:history="1">
             <w:r>
               <w:rPr>
                 <w:rStyle w:val="Hyperlink"/>
@@ -1506,7 +1506,7 @@
                 <w:noProof/>
                 <w:webHidden/>
               </w:rPr>
-              <w:instrText xml:space="preserve"> PAGEREF _Toc380043714 \h </w:instrText>
+              <w:instrText xml:space="preserve"> PAGEREF _Toc380470839 \h </w:instrText>
             </w:r>
             <w:r>
               <w:rPr>
@@ -1526,7 +1526,7 @@
                 <w:noProof/>
                 <w:webHidden/>
               </w:rPr>
-              <w:t>8</w:t>
+              <w:t>9</w:t>
             </w:r>
             <w:r>
               <w:rPr>
@@ -1550,7 +1550,7 @@
               <w:lang w:eastAsia="ja-JP"/>
             </w:rPr>
           </w:pPr>
-          <w:hyperlink w:anchor="_Toc380043715" w:history="1">
+          <w:hyperlink w:anchor="_Toc380470840" w:history="1">
             <w:r>
               <w:rPr>
                 <w:rStyle w:val="Hyperlink"/>
@@ -1594,7 +1594,7 @@
                 <w:noProof/>
                 <w:webHidden/>
               </w:rPr>
-              <w:instrText xml:space="preserve"> PAGEREF _Toc380043715 \h </w:instrText>
+              <w:instrText xml:space="preserve"> PAGEREF _Toc380470840 \h </w:instrText>
             </w:r>
             <w:r>
               <w:rPr>
@@ -1614,7 +1614,7 @@
                 <w:noProof/>
                 <w:webHidden/>
               </w:rPr>
-              <w:t>9</w:t>
+              <w:t>10</w:t>
             </w:r>
             <w:r>
               <w:rPr>
@@ -1638,7 +1638,7 @@
               <w:lang w:eastAsia="ja-JP"/>
             </w:rPr>
           </w:pPr>
-          <w:hyperlink w:anchor="_Toc380043716" w:history="1">
+          <w:hyperlink w:anchor="_Toc380470841" w:history="1">
             <w:r>
               <w:rPr>
                 <w:rStyle w:val="Hyperlink"/>
@@ -1682,7 +1682,7 @@
                 <w:noProof/>
                 <w:webHidden/>
               </w:rPr>
-              <w:instrText xml:space="preserve"> PAGEREF _Toc380043716 \h </w:instrText>
+              <w:instrText xml:space="preserve"> PAGEREF _Toc380470841 \h </w:instrText>
             </w:r>
             <w:r>
               <w:rPr>
@@ -1702,7 +1702,7 @@
                 <w:noProof/>
                 <w:webHidden/>
               </w:rPr>
-              <w:t>10</w:t>
+              <w:t>11</w:t>
             </w:r>
             <w:r>
               <w:rPr>
@@ -1726,7 +1726,7 @@
               <w:lang w:eastAsia="ja-JP"/>
             </w:rPr>
           </w:pPr>
-          <w:hyperlink w:anchor="_Toc380043717" w:history="1">
+          <w:hyperlink w:anchor="_Toc380470842" w:history="1">
             <w:r>
               <w:rPr>
                 <w:rStyle w:val="Hyperlink"/>
@@ -1770,7 +1770,7 @@
                 <w:noProof/>
                 <w:webHidden/>
               </w:rPr>
-              <w:instrText xml:space="preserve"> PAGEREF _Toc380043717 \h </w:instrText>
+              <w:instrText xml:space="preserve"> PAGEREF _Toc380470842 \h </w:instrText>
             </w:r>
             <w:r>
               <w:rPr>
@@ -1790,7 +1790,7 @@
                 <w:noProof/>
                 <w:webHidden/>
               </w:rPr>
-              <w:t>10</w:t>
+              <w:t>11</w:t>
             </w:r>
             <w:r>
               <w:rPr>
@@ -1814,7 +1814,7 @@
               <w:lang w:eastAsia="ja-JP"/>
             </w:rPr>
           </w:pPr>
-          <w:hyperlink w:anchor="_Toc380043718" w:history="1">
+          <w:hyperlink w:anchor="_Toc380470843" w:history="1">
             <w:r>
               <w:rPr>
                 <w:rStyle w:val="Hyperlink"/>
@@ -1858,7 +1858,7 @@
                 <w:noProof/>
                 <w:webHidden/>
               </w:rPr>
-              <w:instrText xml:space="preserve"> PAGEREF _Toc380043718 \h </w:instrText>
+              <w:instrText xml:space="preserve"> PAGEREF _Toc380470843 \h </w:instrText>
             </w:r>
             <w:r>
               <w:rPr>
@@ -1878,7 +1878,7 @@
                 <w:noProof/>
                 <w:webHidden/>
               </w:rPr>
-              <w:t>11</w:t>
+              <w:t>13</w:t>
             </w:r>
             <w:r>
               <w:rPr>
@@ -1902,7 +1902,7 @@
               <w:lang w:eastAsia="ja-JP"/>
             </w:rPr>
           </w:pPr>
-          <w:hyperlink w:anchor="_Toc380043719" w:history="1">
+          <w:hyperlink w:anchor="_Toc380470844" w:history="1">
             <w:r>
               <w:rPr>
                 <w:rStyle w:val="Hyperlink"/>
@@ -1946,7 +1946,7 @@
                 <w:noProof/>
                 <w:webHidden/>
               </w:rPr>
-              <w:instrText xml:space="preserve"> PAGEREF _Toc380043719 \h </w:instrText>
+              <w:instrText xml:space="preserve"> PAGEREF _Toc380470844 \h </w:instrText>
             </w:r>
             <w:r>
               <w:rPr>
@@ -1966,7 +1966,7 @@
                 <w:noProof/>
                 <w:webHidden/>
               </w:rPr>
-              <w:t>13</w:t>
+              <w:t>14</w:t>
             </w:r>
             <w:r>
               <w:rPr>
@@ -1990,7 +1990,7 @@
               <w:lang w:eastAsia="ja-JP"/>
             </w:rPr>
           </w:pPr>
-          <w:hyperlink w:anchor="_Toc380043720" w:history="1">
+          <w:hyperlink w:anchor="_Toc380470845" w:history="1">
             <w:r>
               <w:rPr>
                 <w:rStyle w:val="Hyperlink"/>
@@ -2034,7 +2034,7 @@
                 <w:noProof/>
                 <w:webHidden/>
               </w:rPr>
-              <w:instrText xml:space="preserve"> PAGEREF _Toc380043720 \h </w:instrText>
+              <w:instrText xml:space="preserve"> PAGEREF _Toc380470845 \h </w:instrText>
             </w:r>
             <w:r>
               <w:rPr>
@@ -2054,7 +2054,7 @@
                 <w:noProof/>
                 <w:webHidden/>
               </w:rPr>
-              <w:t>16</w:t>
+              <w:t>17</w:t>
             </w:r>
             <w:r>
               <w:rPr>
@@ -2074,7 +2074,7 @@
               <w:lang w:eastAsia="ja-JP"/>
             </w:rPr>
           </w:pPr>
-          <w:hyperlink w:anchor="_Toc380043721" w:history="1">
+          <w:hyperlink w:anchor="_Toc380470846" w:history="1">
             <w:r>
               <w:rPr>
                 <w:rStyle w:val="Hyperlink"/>
@@ -2098,7 +2098,7 @@
               <w:rPr>
                 <w:webHidden/>
               </w:rPr>
-              <w:instrText xml:space="preserve"> PAGEREF _Toc380043721 \h </w:instrText>
+              <w:instrText xml:space="preserve"> PAGEREF _Toc380470846 \h </w:instrText>
             </w:r>
             <w:r>
               <w:rPr>
@@ -2115,7 +2115,7 @@
               <w:rPr>
                 <w:webHidden/>
               </w:rPr>
-              <w:t>17</w:t>
+              <w:t>18</w:t>
             </w:r>
             <w:r>
               <w:rPr>
@@ -2134,7 +2134,7 @@
               <w:lang w:eastAsia="ja-JP"/>
             </w:rPr>
           </w:pPr>
-          <w:hyperlink w:anchor="_Toc380043722" w:history="1">
+          <w:hyperlink w:anchor="_Toc380470847" w:history="1">
             <w:r>
               <w:rPr>
                 <w:rStyle w:val="Hyperlink"/>
@@ -2158,7 +2158,7 @@
               <w:rPr>
                 <w:webHidden/>
               </w:rPr>
-              <w:instrText xml:space="preserve"> PAGEREF _Toc380043722 \h </w:instrText>
+              <w:instrText xml:space="preserve"> PAGEREF _Toc380470847 \h </w:instrText>
             </w:r>
             <w:r>
               <w:rPr>
@@ -2175,7 +2175,7 @@
               <w:rPr>
                 <w:webHidden/>
               </w:rPr>
-              <w:t>17</w:t>
+              <w:t>18</w:t>
             </w:r>
             <w:r>
               <w:rPr>
@@ -2198,7 +2198,7 @@
               <w:lang w:eastAsia="ja-JP"/>
             </w:rPr>
           </w:pPr>
-          <w:hyperlink w:anchor="_Toc380043723" w:history="1">
+          <w:hyperlink w:anchor="_Toc380470848" w:history="1">
             <w:r>
               <w:rPr>
                 <w:rStyle w:val="Hyperlink"/>
@@ -2242,7 +2242,7 @@
                 <w:noProof/>
                 <w:webHidden/>
               </w:rPr>
-              <w:instrText xml:space="preserve"> PAGEREF _Toc380043723 \h </w:instrText>
+              <w:instrText xml:space="preserve"> PAGEREF _Toc380470848 \h </w:instrText>
             </w:r>
             <w:r>
               <w:rPr>
@@ -2262,7 +2262,7 @@
                 <w:noProof/>
                 <w:webHidden/>
               </w:rPr>
-              <w:t>17</w:t>
+              <w:t>18</w:t>
             </w:r>
             <w:r>
               <w:rPr>
@@ -2286,7 +2286,7 @@
               <w:lang w:eastAsia="ja-JP"/>
             </w:rPr>
           </w:pPr>
-          <w:hyperlink w:anchor="_Toc380043724" w:history="1">
+          <w:hyperlink w:anchor="_Toc380470849" w:history="1">
             <w:r>
               <w:rPr>
                 <w:rStyle w:val="Hyperlink"/>
@@ -2330,7 +2330,7 @@
                 <w:noProof/>
                 <w:webHidden/>
               </w:rPr>
-              <w:instrText xml:space="preserve"> PAGEREF _Toc380043724 \h </w:instrText>
+              <w:instrText xml:space="preserve"> PAGEREF _Toc380470849 \h </w:instrText>
             </w:r>
             <w:r>
               <w:rPr>
@@ -2350,7 +2350,7 @@
                 <w:noProof/>
                 <w:webHidden/>
               </w:rPr>
-              <w:t>17</w:t>
+              <w:t>19</w:t>
             </w:r>
             <w:r>
               <w:rPr>
@@ -2370,7 +2370,7 @@
               <w:lang w:eastAsia="ja-JP"/>
             </w:rPr>
           </w:pPr>
-          <w:hyperlink w:anchor="_Toc380043725" w:history="1">
+          <w:hyperlink w:anchor="_Toc380470850" w:history="1">
             <w:r>
               <w:rPr>
                 <w:rStyle w:val="Hyperlink"/>
@@ -2394,7 +2394,7 @@
               <w:rPr>
                 <w:webHidden/>
               </w:rPr>
-              <w:instrText xml:space="preserve"> PAGEREF _Toc380043725 \h </w:instrText>
+              <w:instrText xml:space="preserve"> PAGEREF _Toc380470850 \h </w:instrText>
             </w:r>
             <w:r>
               <w:rPr>
@@ -2411,7 +2411,7 @@
               <w:rPr>
                 <w:webHidden/>
               </w:rPr>
-              <w:t>17</w:t>
+              <w:t>19</w:t>
             </w:r>
             <w:r>
               <w:rPr>
@@ -2446,6 +2446,8 @@
       <w:r>
         <w:br w:type="page"/>
       </w:r>
+      <w:bookmarkStart w:id="0" w:name="_GoBack"/>
+      <w:bookmarkEnd w:id="0"/>
     </w:p>
     <w:p>
       <w:pPr>
@@ -2461,8 +2463,8 @@
           <w:szCs w:val="36"/>
         </w:rPr>
       </w:pPr>
-      <w:bookmarkStart w:id="0" w:name="_Toc380043703"/>
       <w:bookmarkStart w:id="1" w:name="_Toc334125726"/>
+      <w:bookmarkStart w:id="2" w:name="_Toc380470828"/>
       <w:r>
         <w:rPr>
           <w:rFonts w:ascii="Times New Roman" w:hAnsi="Times New Roman" w:cs="Times New Roman"/>
@@ -2480,7 +2482,7 @@
         </w:rPr>
         <w:t>nhóm</w:t>
       </w:r>
-      <w:bookmarkEnd w:id="0"/>
+      <w:bookmarkEnd w:id="2"/>
     </w:p>
     <w:tbl>
       <w:tblPr>
@@ -2694,7 +2696,7 @@
                 <w:szCs w:val="26"/>
               </w:rPr>
             </w:pPr>
-            <w:hyperlink r:id="rId9" w:history="1">
+            <w:hyperlink r:id="rId8" w:history="1">
               <w:r>
                 <w:rPr>
                   <w:rStyle w:val="Hyperlink"/>
@@ -2796,7 +2798,7 @@
                 <w:szCs w:val="26"/>
               </w:rPr>
             </w:pPr>
-            <w:hyperlink r:id="rId10" w:history="1">
+            <w:hyperlink r:id="rId9" w:history="1">
               <w:r>
                 <w:rPr>
                   <w:rStyle w:val="Hyperlink"/>
@@ -2898,7 +2900,7 @@
                 <w:szCs w:val="26"/>
               </w:rPr>
             </w:pPr>
-            <w:hyperlink r:id="rId11" w:history="1">
+            <w:hyperlink r:id="rId10" w:history="1">
               <w:r>
                 <w:rPr>
                   <w:rStyle w:val="Hyperlink"/>
@@ -3000,7 +3002,7 @@
                 <w:szCs w:val="26"/>
               </w:rPr>
             </w:pPr>
-            <w:hyperlink r:id="rId12" w:history="1">
+            <w:hyperlink r:id="rId11" w:history="1">
               <w:r>
                 <w:rPr>
                   <w:rStyle w:val="Hyperlink"/>
@@ -3065,8 +3067,8 @@
         <w:tblLook w:val="04A0" w:firstRow="1" w:lastRow="0" w:firstColumn="1" w:lastColumn="0" w:noHBand="0" w:noVBand="1"/>
       </w:tblPr>
       <w:tblGrid>
-        <w:gridCol w:w="4824"/>
-        <w:gridCol w:w="4797"/>
+        <w:gridCol w:w="4822"/>
+        <w:gridCol w:w="4799"/>
       </w:tblGrid>
       <w:tr>
         <w:tc>
@@ -3557,6 +3559,14 @@
                 <w:szCs w:val="26"/>
               </w:rPr>
             </w:pPr>
+            <w:r>
+              <w:rPr>
+                <w:rFonts w:ascii="Times New Roman" w:hAnsi="Times New Roman" w:cs="Times New Roman"/>
+                <w:sz w:val="26"/>
+                <w:szCs w:val="26"/>
+              </w:rPr>
+              <w:t>Áp ngưỡng</w:t>
+            </w:r>
           </w:p>
         </w:tc>
       </w:tr>
@@ -3585,7 +3595,7 @@
           <w:szCs w:val="36"/>
         </w:rPr>
       </w:pPr>
-      <w:bookmarkStart w:id="2" w:name="_Toc380043704"/>
+      <w:bookmarkStart w:id="3" w:name="_Toc380470829"/>
       <w:r>
         <w:rPr>
           <w:rFonts w:ascii="Times New Roman" w:hAnsi="Times New Roman" w:cs="Times New Roman"/>
@@ -3595,7 +3605,7 @@
         <w:t>Danh mục các kí hiệu, chữ viết tắt và ý nghĩa</w:t>
       </w:r>
       <w:bookmarkEnd w:id="1"/>
-      <w:bookmarkEnd w:id="2"/>
+      <w:bookmarkEnd w:id="3"/>
     </w:p>
     <w:tbl>
       <w:tblPr>
@@ -3918,7 +3928,6 @@
             <w:r>
               <w:rPr>
                 <w:rFonts w:ascii="Times New Roman" w:hAnsi="Times New Roman" w:cs="Times New Roman"/>
-                <w:color w:val="444444"/>
                 <w:sz w:val="26"/>
                 <w:szCs w:val="26"/>
                 <w:shd w:val="clear" w:color="auto" w:fill="FFFFFF"/>
@@ -3990,7 +3999,6 @@
               <w:jc w:val="left"/>
               <w:rPr>
                 <w:rFonts w:ascii="Times New Roman" w:hAnsi="Times New Roman" w:cs="Times New Roman"/>
-                <w:color w:val="444444"/>
                 <w:sz w:val="26"/>
                 <w:szCs w:val="26"/>
                 <w:shd w:val="clear" w:color="auto" w:fill="FFFFFF"/>
@@ -4026,15 +4034,7 @@
                 <w:sz w:val="26"/>
                 <w:szCs w:val="26"/>
               </w:rPr>
-              <w:t xml:space="preserve">Mẫu nhị phân cục bộ </w:t>
-            </w:r>
-            <w:r>
-              <w:rPr>
-                <w:rFonts w:ascii="Times New Roman" w:hAnsi="Times New Roman" w:cs="Times New Roman"/>
-                <w:sz w:val="26"/>
-                <w:szCs w:val="26"/>
-              </w:rPr>
-              <w:t>khối đa mức</w:t>
+              <w:t>Mẫu nhị phân cục bộ khối đa mức</w:t>
             </w:r>
           </w:p>
         </w:tc>
@@ -4218,9 +4218,9 @@
           <w:szCs w:val="36"/>
         </w:rPr>
       </w:pPr>
-      <w:bookmarkStart w:id="3" w:name="_Toc291079374"/>
-      <w:bookmarkStart w:id="4" w:name="_Toc334125727"/>
-      <w:bookmarkStart w:id="5" w:name="_Toc380043705"/>
+      <w:bookmarkStart w:id="4" w:name="_Toc291079374"/>
+      <w:bookmarkStart w:id="5" w:name="_Toc334125727"/>
+      <w:bookmarkStart w:id="6" w:name="_Toc380470830"/>
       <w:r>
         <w:rPr>
           <w:rFonts w:ascii="Times New Roman" w:hAnsi="Times New Roman" w:cs="Times New Roman"/>
@@ -4229,9 +4229,9 @@
         </w:rPr>
         <w:t>Danh mục các bảng</w:t>
       </w:r>
-      <w:bookmarkEnd w:id="3"/>
       <w:bookmarkEnd w:id="4"/>
       <w:bookmarkEnd w:id="5"/>
+      <w:bookmarkEnd w:id="6"/>
     </w:p>
     <w:p>
       <w:pPr>
@@ -4257,10 +4257,10 @@
           <w:szCs w:val="36"/>
         </w:rPr>
       </w:pPr>
-      <w:bookmarkStart w:id="6" w:name="_Toc278551872"/>
-      <w:bookmarkStart w:id="7" w:name="_Toc291079375"/>
-      <w:bookmarkStart w:id="8" w:name="_Toc334125728"/>
-      <w:bookmarkStart w:id="9" w:name="_Toc380043706"/>
+      <w:bookmarkStart w:id="7" w:name="_Toc278551872"/>
+      <w:bookmarkStart w:id="8" w:name="_Toc291079375"/>
+      <w:bookmarkStart w:id="9" w:name="_Toc334125728"/>
+      <w:bookmarkStart w:id="10" w:name="_Toc380470831"/>
       <w:r>
         <w:rPr>
           <w:rFonts w:ascii="Times New Roman" w:hAnsi="Times New Roman" w:cs="Times New Roman"/>
@@ -4269,10 +4269,10 @@
         </w:rPr>
         <w:t>Danh mục hình vẽ, đồ thị</w:t>
       </w:r>
-      <w:bookmarkEnd w:id="6"/>
       <w:bookmarkEnd w:id="7"/>
       <w:bookmarkEnd w:id="8"/>
       <w:bookmarkEnd w:id="9"/>
+      <w:bookmarkEnd w:id="10"/>
     </w:p>
     <w:p>
       <w:pPr>
@@ -4298,7 +4298,7 @@
           <w:szCs w:val="36"/>
         </w:rPr>
       </w:pPr>
-      <w:bookmarkStart w:id="10" w:name="_Toc380043707"/>
+      <w:bookmarkStart w:id="11" w:name="_Toc380470832"/>
       <w:r>
         <w:rPr>
           <w:rFonts w:ascii="Times New Roman" w:hAnsi="Times New Roman" w:cs="Times New Roman"/>
@@ -4308,7 +4308,7 @@
         <w:lastRenderedPageBreak/>
         <w:t>Lời mở đầu</w:t>
       </w:r>
-      <w:bookmarkEnd w:id="10"/>
+      <w:bookmarkEnd w:id="11"/>
     </w:p>
     <w:p>
       <w:pPr>
@@ -4334,7 +4334,7 @@
           <w:szCs w:val="36"/>
         </w:rPr>
       </w:pPr>
-      <w:bookmarkStart w:id="11" w:name="_Toc380043708"/>
+      <w:bookmarkStart w:id="12" w:name="_Toc380470833"/>
       <w:r>
         <w:rPr>
           <w:rFonts w:ascii="Times New Roman" w:hAnsi="Times New Roman" w:cs="Times New Roman"/>
@@ -4519,7 +4519,7 @@
         </w:rPr>
         <w:t>ặt</w:t>
       </w:r>
-      <w:bookmarkEnd w:id="11"/>
+      <w:bookmarkEnd w:id="12"/>
     </w:p>
     <w:p>
       <w:pPr>
@@ -4528,6 +4528,7 @@
           <w:ilvl w:val="1"/>
           <w:numId w:val="3"/>
         </w:numPr>
+        <w:spacing w:after="0" w:line="360" w:lineRule="auto"/>
         <w:rPr>
           <w:rFonts w:ascii="Times New Roman" w:hAnsi="Times New Roman" w:cs="Times New Roman"/>
           <w:i w:val="0"/>
@@ -4535,8 +4536,8 @@
           <w:szCs w:val="32"/>
         </w:rPr>
       </w:pPr>
-      <w:bookmarkStart w:id="12" w:name="_Toc378665954"/>
-      <w:bookmarkStart w:id="13" w:name="_Toc380043709"/>
+      <w:bookmarkStart w:id="13" w:name="_Toc378665954"/>
+      <w:bookmarkStart w:id="14" w:name="_Toc380470834"/>
       <w:r>
         <w:rPr>
           <w:rFonts w:ascii="Times New Roman" w:hAnsi="Times New Roman" w:cs="Times New Roman"/>
@@ -4544,27 +4545,61 @@
           <w:sz w:val="32"/>
           <w:szCs w:val="32"/>
         </w:rPr>
-        <w:t>Nhận dạng khuôn mặt</w:t>
-      </w:r>
-      <w:bookmarkEnd w:id="12"/>
+        <w:t>Miêu tả</w:t>
+      </w:r>
+      <w:r>
+        <w:rPr>
+          <w:rFonts w:ascii="Times New Roman" w:hAnsi="Times New Roman" w:cs="Times New Roman"/>
+          <w:i w:val="0"/>
+          <w:sz w:val="32"/>
+          <w:szCs w:val="32"/>
+        </w:rPr>
+        <w:t xml:space="preserve"> khuôn mặt</w:t>
+      </w:r>
       <w:bookmarkEnd w:id="13"/>
+      <w:bookmarkEnd w:id="14"/>
     </w:p>
     <w:p>
       <w:pPr>
-        <w:ind w:firstLine="360"/>
-        <w:rPr>
-          <w:rFonts w:ascii="Times New Roman" w:hAnsi="Times New Roman" w:cs="Times New Roman"/>
-          <w:sz w:val="26"/>
-          <w:szCs w:val="26"/>
-        </w:rPr>
-      </w:pPr>
-      <w:r>
-        <w:rPr>
-          <w:rFonts w:ascii="Times New Roman" w:hAnsi="Times New Roman" w:cs="Times New Roman"/>
-          <w:sz w:val="26"/>
-          <w:szCs w:val="26"/>
-        </w:rPr>
-        <w:t>Phát triển nhận dạng khuôn mặt bao gồm hai vấn đề là miêu tả khuôn mặt và bộ thiết kế phân lớp. Mục đích của miêu tả khuôn mặt là dùng để dẫn xuất được các đặc trưng từ ảnh gốc để có thể nhận diện được nhiều thể hiện khác nhau thuộc về khuôn mặt của một cá nhân với số ảnh ít nhất có thể và có thể tách biệt được khuôn mặt đó với nhiều khuôn mặt khác nhau. Vì thế, những đặc tính của miêu tả khuôn mặt cần có để thiết kế hệ thống nhận dạng khuôn mặt :</w:t>
+        <w:spacing w:after="0" w:line="360" w:lineRule="auto"/>
+        <w:ind w:firstLine="567"/>
+        <w:rPr>
+          <w:rFonts w:ascii="Times New Roman" w:hAnsi="Times New Roman" w:cs="Times New Roman"/>
+          <w:sz w:val="26"/>
+          <w:szCs w:val="26"/>
+        </w:rPr>
+      </w:pPr>
+      <w:r>
+        <w:rPr>
+          <w:rFonts w:ascii="Times New Roman" w:hAnsi="Times New Roman" w:cs="Times New Roman"/>
+          <w:sz w:val="26"/>
+          <w:szCs w:val="26"/>
+        </w:rPr>
+        <w:t>Phát triển nhận dạng khuôn mặt bao gồm hai vấn đề là miêu tả khuôn mặt và bộ thiết kế phân lớp. Mục đích của miêu tả khuôn mặt là dùng để dẫn xuất được các đặc trưng từ ảnh gốc</w:t>
+      </w:r>
+      <w:r>
+        <w:rPr>
+          <w:rFonts w:ascii="Times New Roman" w:hAnsi="Times New Roman" w:cs="Times New Roman"/>
+          <w:sz w:val="26"/>
+          <w:szCs w:val="26"/>
+        </w:rPr>
+        <w:t xml:space="preserve">, sau đó </w:t>
+      </w:r>
+      <w:r>
+        <w:rPr>
+          <w:rFonts w:ascii="Times New Roman" w:hAnsi="Times New Roman" w:cs="Times New Roman"/>
+          <w:sz w:val="26"/>
+          <w:szCs w:val="26"/>
+        </w:rPr>
+        <w:t>có thể nhận diện được nhiều thể hiện khác nhau thuộc về khuôn mặt của một cá nhân với số ảnh ít nhất có thể và có thể tách biệt được khuôn mặt đó với nhiều khuôn mặt khác nhau. Vì thế, những đặc tính của miêu tả khuôn mặt cần có để thiết kế hệ thống nhận dạng khuôn mặ</w:t>
+      </w:r>
+      <w:r>
+        <w:rPr>
+          <w:rFonts w:ascii="Times New Roman" w:hAnsi="Times New Roman" w:cs="Times New Roman"/>
+          <w:sz w:val="26"/>
+          <w:szCs w:val="26"/>
+        </w:rPr>
+        <w:t>t là:</w:t>
       </w:r>
     </w:p>
     <w:p>
@@ -4574,19 +4609,29 @@
           <w:ilvl w:val="0"/>
           <w:numId w:val="10"/>
         </w:numPr>
-        <w:rPr>
-          <w:rFonts w:ascii="Times New Roman" w:hAnsi="Times New Roman" w:cs="Times New Roman"/>
-          <w:sz w:val="26"/>
-          <w:szCs w:val="26"/>
-        </w:rPr>
-      </w:pPr>
-      <w:r>
-        <w:rPr>
-          <w:rFonts w:ascii="Times New Roman" w:hAnsi="Times New Roman" w:cs="Times New Roman"/>
-          <w:sz w:val="26"/>
-          <w:szCs w:val="26"/>
-        </w:rPr>
-        <w:t xml:space="preserve">Phân biệt được những khuôn mặt của các cá thể khác nhau </w:t>
+        <w:spacing w:after="0" w:line="360" w:lineRule="auto"/>
+        <w:ind w:left="993" w:hanging="284"/>
+        <w:rPr>
+          <w:rFonts w:ascii="Times New Roman" w:hAnsi="Times New Roman" w:cs="Times New Roman"/>
+          <w:sz w:val="26"/>
+          <w:szCs w:val="26"/>
+        </w:rPr>
+      </w:pPr>
+      <w:r>
+        <w:rPr>
+          <w:rFonts w:ascii="Times New Roman" w:hAnsi="Times New Roman" w:cs="Times New Roman"/>
+          <w:sz w:val="26"/>
+          <w:szCs w:val="26"/>
+        </w:rPr>
+        <w:t>Phân biệt được những khuôn mặt của các cá thể</w:t>
+      </w:r>
+      <w:r>
+        <w:rPr>
+          <w:rFonts w:ascii="Times New Roman" w:hAnsi="Times New Roman" w:cs="Times New Roman"/>
+          <w:sz w:val="26"/>
+          <w:szCs w:val="26"/>
+        </w:rPr>
+        <w:t xml:space="preserve"> khác nhau</w:t>
       </w:r>
     </w:p>
     <w:p>
@@ -4596,6 +4641,8 @@
           <w:ilvl w:val="0"/>
           <w:numId w:val="10"/>
         </w:numPr>
+        <w:spacing w:after="0" w:line="360" w:lineRule="auto"/>
+        <w:ind w:left="993" w:hanging="284"/>
         <w:rPr>
           <w:rFonts w:ascii="Times New Roman" w:hAnsi="Times New Roman" w:cs="Times New Roman"/>
           <w:sz w:val="26"/>
@@ -4618,6 +4665,8 @@
           <w:ilvl w:val="0"/>
           <w:numId w:val="10"/>
         </w:numPr>
+        <w:spacing w:after="0" w:line="360" w:lineRule="auto"/>
+        <w:ind w:left="993" w:hanging="284"/>
         <w:rPr>
           <w:rFonts w:ascii="Times New Roman" w:hAnsi="Times New Roman" w:cs="Times New Roman"/>
           <w:sz w:val="26"/>
@@ -4635,38 +4684,184 @@
     </w:p>
     <w:p>
       <w:pPr>
-        <w:ind w:firstLine="360"/>
-        <w:rPr>
-          <w:rFonts w:ascii="Times New Roman" w:hAnsi="Times New Roman" w:cs="Times New Roman"/>
-          <w:sz w:val="26"/>
-          <w:szCs w:val="26"/>
-        </w:rPr>
-      </w:pPr>
-      <w:r>
-        <w:rPr>
-          <w:rFonts w:ascii="Times New Roman" w:hAnsi="Times New Roman" w:cs="Times New Roman"/>
-          <w:sz w:val="26"/>
-          <w:szCs w:val="26"/>
-        </w:rPr>
-        <w:t>Trên thực tế thì việc để thỏa mãn những điều kiện trên là không dễ dàng bởi vì khuôn mặt của con người luôn có khả năng biến đổi lớn do biểu cảm, hướng, tư thế, v.v. Vì thế, những nhân tố quan trọng này được dành cho nhiệm vụ khác của nhận dạng sinh trắc học mặt người như : tìm kiếm, cục bộ hóa, đăng ký, xác minh. Nên vấn đề của nhận dạng khuôn mặt là tìm kiếm những biểu hiện đặc trưng khuôn mặt thích hợp.</w:t>
+        <w:spacing w:after="0" w:line="360" w:lineRule="auto"/>
+        <w:ind w:firstLine="567"/>
+        <w:rPr>
+          <w:rFonts w:ascii="Times New Roman" w:hAnsi="Times New Roman" w:cs="Times New Roman"/>
+          <w:sz w:val="26"/>
+          <w:szCs w:val="26"/>
+        </w:rPr>
+      </w:pPr>
+      <w:r>
+        <w:rPr>
+          <w:rFonts w:ascii="Times New Roman" w:hAnsi="Times New Roman" w:cs="Times New Roman"/>
+          <w:sz w:val="26"/>
+          <w:szCs w:val="26"/>
+        </w:rPr>
+        <w:t>Trên thực tế thì để thỏa mãn những điều kiện trên là không dễ dàng bởi vì khuôn mặt của con người luôn có khả năng biến đổi lớn do biểu cảm, hướng, tư thế</w:t>
+      </w:r>
+      <w:r>
+        <w:rPr>
+          <w:rFonts w:ascii="Times New Roman" w:hAnsi="Times New Roman" w:cs="Times New Roman"/>
+          <w:sz w:val="26"/>
+          <w:szCs w:val="26"/>
+        </w:rPr>
+        <w:t>,…</w:t>
+      </w:r>
+      <w:r>
+        <w:rPr>
+          <w:rFonts w:ascii="Times New Roman" w:hAnsi="Times New Roman" w:cs="Times New Roman"/>
+          <w:sz w:val="26"/>
+          <w:szCs w:val="26"/>
+        </w:rPr>
+        <w:t xml:space="preserve"> Vì thế, những nhân tố quan trọng này được dành cho nhiệm vụ khác của nhận dạng sinh trắc học mặt người như</w:t>
+      </w:r>
+      <w:r>
+        <w:rPr>
+          <w:rFonts w:ascii="Times New Roman" w:hAnsi="Times New Roman" w:cs="Times New Roman"/>
+          <w:sz w:val="26"/>
+          <w:szCs w:val="26"/>
+        </w:rPr>
+        <w:t>:</w:t>
+      </w:r>
+      <w:r>
+        <w:rPr>
+          <w:rFonts w:ascii="Times New Roman" w:hAnsi="Times New Roman" w:cs="Times New Roman"/>
+          <w:sz w:val="26"/>
+          <w:szCs w:val="26"/>
+        </w:rPr>
+        <w:t xml:space="preserve"> tìm kiếm, cục bộ hóa, đăng ký, xác minh. Nên vấn đề của nhận dạng khuôn mặt là tìm kiếm những biểu hiện đặc trưng khuôn mặt thích hợp.</w:t>
       </w:r>
     </w:p>
     <w:p>
       <w:pPr>
-        <w:ind w:firstLine="270"/>
-        <w:rPr>
-          <w:rFonts w:ascii="Times New Roman" w:hAnsi="Times New Roman" w:cs="Times New Roman"/>
-          <w:sz w:val="26"/>
-          <w:szCs w:val="26"/>
-        </w:rPr>
-      </w:pPr>
-      <w:r>
-        <w:rPr>
-          <w:rFonts w:ascii="Times New Roman" w:hAnsi="Times New Roman" w:cs="Times New Roman"/>
-          <w:sz w:val="26"/>
-          <w:szCs w:val="26"/>
-        </w:rPr>
-        <w:t>Có rất nhiều phương pháp được đề cử trong việc mô tả khuôn mặt để nhận dạng khuôn mặt, Trong những nỗ lực đầu tiên thì Kanade đã biểu diễn khuôn mặt xét trong điều kiện  quan hệ hình học như cạch và gốc giữa những bộ phận của khuôn mặt. Sau đó, kỹ thuật dựa vào ngoại hình được đề xuất. Phương pháp này xem khuôn mặt như là những điểm ành của mảng hai chiều và cố gắng dẫn xuất bộ mô tả cho ngoại hình khuôn mặt. Đi theo những cách này thì những pháp tổng thể khác nhau như : Pricipal Component Analysis(PCA), Linear Discriminant Analysis (LCA) và ngày càng nhiều 2D PCA được nghiên cứu rộng rãi. Sau đó, bộ mô tả cục bộ đạt được sự chú ý ngày càng nhiều do có độ vững trước sự thay đổi của tư thế và ánh sáng. Trong số các bộ mô tả đó là lọc theo Gabor và mẫu cục bộ nhị phân (Local Binary Pattern) được giới thiệu rất thành công trong việc mã hóa khuôn mặt.</w:t>
+        <w:spacing w:after="0" w:line="360" w:lineRule="auto"/>
+        <w:ind w:firstLine="567"/>
+        <w:rPr>
+          <w:rFonts w:ascii="Times New Roman" w:hAnsi="Times New Roman" w:cs="Times New Roman"/>
+          <w:sz w:val="26"/>
+          <w:szCs w:val="26"/>
+        </w:rPr>
+      </w:pPr>
+      <w:r>
+        <w:rPr>
+          <w:rFonts w:ascii="Times New Roman" w:hAnsi="Times New Roman" w:cs="Times New Roman"/>
+          <w:sz w:val="26"/>
+          <w:szCs w:val="26"/>
+        </w:rPr>
+        <w:t>Có rất nhiều phương pháp được đề cử trong việc mô tả khuôn mặt để nhận dạng khuôn mặt</w:t>
+      </w:r>
+      <w:r>
+        <w:rPr>
+          <w:rFonts w:ascii="Times New Roman" w:hAnsi="Times New Roman" w:cs="Times New Roman"/>
+          <w:sz w:val="26"/>
+          <w:szCs w:val="26"/>
+        </w:rPr>
+        <w:t>.</w:t>
+      </w:r>
+      <w:r>
+        <w:rPr>
+          <w:rFonts w:ascii="Times New Roman" w:hAnsi="Times New Roman" w:cs="Times New Roman"/>
+          <w:sz w:val="26"/>
+          <w:szCs w:val="26"/>
+        </w:rPr>
+        <w:t xml:space="preserve"> Trong những nỗ lực đầu tiên thì Kanade đã biểu diễn khuôn mặt xét trong điều kiện  quan hệ hình học như cạch và g</w:t>
+      </w:r>
+      <w:r>
+        <w:rPr>
+          <w:rFonts w:ascii="Times New Roman" w:hAnsi="Times New Roman" w:cs="Times New Roman"/>
+          <w:sz w:val="26"/>
+          <w:szCs w:val="26"/>
+        </w:rPr>
+        <w:t>ó</w:t>
+      </w:r>
+      <w:r>
+        <w:rPr>
+          <w:rFonts w:ascii="Times New Roman" w:hAnsi="Times New Roman" w:cs="Times New Roman"/>
+          <w:sz w:val="26"/>
+          <w:szCs w:val="26"/>
+        </w:rPr>
+        <w:t xml:space="preserve">c giữa những bộ phận của khuôn mặt. Sau đó, kỹ thuật dựa vào ngoại hình được đề xuất. Phương pháp này xem khuôn mặt như là những điểm </w:t>
+      </w:r>
+      <w:r>
+        <w:rPr>
+          <w:rFonts w:ascii="Times New Roman" w:hAnsi="Times New Roman" w:cs="Times New Roman"/>
+          <w:sz w:val="26"/>
+          <w:szCs w:val="26"/>
+        </w:rPr>
+        <w:t>ả</w:t>
+      </w:r>
+      <w:r>
+        <w:rPr>
+          <w:rFonts w:ascii="Times New Roman" w:hAnsi="Times New Roman" w:cs="Times New Roman"/>
+          <w:sz w:val="26"/>
+          <w:szCs w:val="26"/>
+        </w:rPr>
+        <w:t>nh của mảng hai chiều và cố gắng dẫn xuất bộ mô tả cho ngoại hình khuôn mặt. Đi theo những cách này thì những pháp tổng thể khác nhau như</w:t>
+      </w:r>
+      <w:r>
+        <w:rPr>
+          <w:rFonts w:ascii="Times New Roman" w:hAnsi="Times New Roman" w:cs="Times New Roman"/>
+          <w:sz w:val="26"/>
+          <w:szCs w:val="26"/>
+        </w:rPr>
+        <w:t>:</w:t>
+      </w:r>
+      <w:r>
+        <w:rPr>
+          <w:rFonts w:ascii="Times New Roman" w:hAnsi="Times New Roman" w:cs="Times New Roman"/>
+          <w:sz w:val="26"/>
+          <w:szCs w:val="26"/>
+        </w:rPr>
+        <w:t xml:space="preserve"> Pricipal Component Analysis</w:t>
+      </w:r>
+      <w:r>
+        <w:rPr>
+          <w:rFonts w:ascii="Times New Roman" w:hAnsi="Times New Roman" w:cs="Times New Roman"/>
+          <w:sz w:val="26"/>
+          <w:szCs w:val="26"/>
+        </w:rPr>
+        <w:t xml:space="preserve"> </w:t>
+      </w:r>
+      <w:r>
+        <w:rPr>
+          <w:rFonts w:ascii="Times New Roman" w:hAnsi="Times New Roman" w:cs="Times New Roman"/>
+          <w:sz w:val="26"/>
+          <w:szCs w:val="26"/>
+        </w:rPr>
+        <w:t xml:space="preserve">(PCA), Linear Discriminant Analysis (LCA) và 2D PCA </w:t>
+      </w:r>
+      <w:r>
+        <w:rPr>
+          <w:rFonts w:ascii="Times New Roman" w:hAnsi="Times New Roman" w:cs="Times New Roman"/>
+          <w:sz w:val="26"/>
+          <w:szCs w:val="26"/>
+        </w:rPr>
+        <w:t xml:space="preserve">ngày càng </w:t>
+      </w:r>
+      <w:r>
+        <w:rPr>
+          <w:rFonts w:ascii="Times New Roman" w:hAnsi="Times New Roman" w:cs="Times New Roman"/>
+          <w:sz w:val="26"/>
+          <w:szCs w:val="26"/>
+        </w:rPr>
+        <w:t xml:space="preserve">được nghiên cứu rộng rãi. Sau đó, bộ mô tả cục bộ đạt được sự chú ý ngày càng nhiều do có độ vững trước sự thay đổi của tư thế và ánh sáng. Trong số các bộ mô tả đó là </w:t>
+      </w:r>
+      <w:r>
+        <w:rPr>
+          <w:rFonts w:ascii="Times New Roman" w:hAnsi="Times New Roman" w:cs="Times New Roman"/>
+          <w:sz w:val="26"/>
+          <w:szCs w:val="26"/>
+        </w:rPr>
+        <w:t xml:space="preserve">bộ lọc </w:t>
+      </w:r>
+      <w:r>
+        <w:rPr>
+          <w:rFonts w:ascii="Times New Roman" w:hAnsi="Times New Roman" w:cs="Times New Roman"/>
+          <w:sz w:val="26"/>
+          <w:szCs w:val="26"/>
+        </w:rPr>
+        <w:t>Gabor và mẫu cục bộ nhị phân (Local Binary Pattern) được giới thiệu rất thành công trong việc mã hóa khuôn mặt.</w:t>
       </w:r>
     </w:p>
     <w:p>
@@ -4676,6 +4871,7 @@
           <w:ilvl w:val="1"/>
           <w:numId w:val="3"/>
         </w:numPr>
+        <w:spacing w:after="0" w:line="360" w:lineRule="auto"/>
         <w:rPr>
           <w:rFonts w:ascii="Times New Roman" w:hAnsi="Times New Roman" w:cs="Times New Roman"/>
           <w:i w:val="0"/>
@@ -4683,8 +4879,8 @@
           <w:szCs w:val="32"/>
         </w:rPr>
       </w:pPr>
-      <w:bookmarkStart w:id="14" w:name="_Toc378665955"/>
-      <w:bookmarkStart w:id="15" w:name="_Toc380043710"/>
+      <w:bookmarkStart w:id="15" w:name="_Toc378665955"/>
+      <w:bookmarkStart w:id="16" w:name="_Toc380470835"/>
       <w:r>
         <w:rPr>
           <w:rFonts w:ascii="Times New Roman" w:hAnsi="Times New Roman" w:cs="Times New Roman"/>
@@ -4692,15 +4888,16 @@
           <w:sz w:val="32"/>
           <w:szCs w:val="32"/>
         </w:rPr>
+        <w:lastRenderedPageBreak/>
         <w:t>Miêu tả đặc trưng khuôn mặt</w:t>
       </w:r>
-      <w:bookmarkEnd w:id="14"/>
       <w:bookmarkEnd w:id="15"/>
+      <w:bookmarkEnd w:id="16"/>
     </w:p>
     <w:p>
       <w:pPr>
         <w:spacing w:after="0" w:line="360" w:lineRule="auto"/>
-        <w:ind w:firstLine="360"/>
+        <w:ind w:firstLine="567"/>
         <w:rPr>
           <w:rFonts w:ascii="Times New Roman" w:hAnsi="Times New Roman" w:cs="Times New Roman"/>
           <w:sz w:val="26"/>
@@ -4721,9 +4918,10 @@
         <w:pStyle w:val="ListParagraph"/>
         <w:numPr>
           <w:ilvl w:val="0"/>
-          <w:numId w:val="11"/>
+          <w:numId w:val="10"/>
         </w:numPr>
         <w:spacing w:after="0" w:line="360" w:lineRule="auto"/>
+        <w:ind w:left="993" w:hanging="284"/>
         <w:rPr>
           <w:rFonts w:ascii="Times New Roman" w:hAnsi="Times New Roman" w:cs="Times New Roman"/>
           <w:sz w:val="26"/>
@@ -4744,9 +4942,10 @@
         <w:pStyle w:val="ListParagraph"/>
         <w:numPr>
           <w:ilvl w:val="0"/>
-          <w:numId w:val="11"/>
+          <w:numId w:val="10"/>
         </w:numPr>
         <w:spacing w:after="0" w:line="360" w:lineRule="auto"/>
+        <w:ind w:left="993" w:hanging="284"/>
         <w:rPr>
           <w:rFonts w:ascii="Times New Roman" w:hAnsi="Times New Roman" w:cs="Times New Roman"/>
           <w:sz w:val="26"/>
@@ -4767,28 +4966,45 @@
         <w:pStyle w:val="ListParagraph"/>
         <w:numPr>
           <w:ilvl w:val="0"/>
-          <w:numId w:val="11"/>
+          <w:numId w:val="10"/>
         </w:numPr>
         <w:spacing w:after="0" w:line="360" w:lineRule="auto"/>
-        <w:rPr>
-          <w:rFonts w:ascii="Times New Roman" w:hAnsi="Times New Roman" w:cs="Times New Roman"/>
-          <w:sz w:val="26"/>
-          <w:szCs w:val="26"/>
-        </w:rPr>
-      </w:pPr>
-      <w:r>
-        <w:rPr>
-          <w:rFonts w:ascii="Times New Roman" w:hAnsi="Times New Roman" w:cs="Times New Roman"/>
-          <w:sz w:val="26"/>
-          <w:szCs w:val="26"/>
-        </w:rPr>
-        <w:t>Cách tiếp cận Hybrid</w:t>
+        <w:ind w:left="993" w:hanging="284"/>
+        <w:rPr>
+          <w:rFonts w:ascii="Times New Roman" w:hAnsi="Times New Roman" w:cs="Times New Roman"/>
+          <w:sz w:val="26"/>
+          <w:szCs w:val="26"/>
+        </w:rPr>
+      </w:pPr>
+      <w:r>
+        <w:rPr>
+          <w:rFonts w:ascii="Times New Roman" w:hAnsi="Times New Roman" w:cs="Times New Roman"/>
+          <w:sz w:val="26"/>
+          <w:szCs w:val="26"/>
+        </w:rPr>
+        <w:t xml:space="preserve">Cách tiếp cận </w:t>
+      </w:r>
+      <w:r>
+        <w:rPr>
+          <w:rFonts w:ascii="Times New Roman" w:hAnsi="Times New Roman" w:cs="Times New Roman"/>
+          <w:sz w:val="26"/>
+          <w:szCs w:val="26"/>
+        </w:rPr>
+        <w:t>h</w:t>
+      </w:r>
+      <w:r>
+        <w:rPr>
+          <w:rFonts w:ascii="Times New Roman" w:hAnsi="Times New Roman" w:cs="Times New Roman"/>
+          <w:sz w:val="26"/>
+          <w:szCs w:val="26"/>
+        </w:rPr>
+        <w:t>ybrid</w:t>
       </w:r>
     </w:p>
     <w:p>
       <w:pPr>
         <w:spacing w:after="0" w:line="360" w:lineRule="auto"/>
-        <w:ind w:firstLine="360"/>
+        <w:ind w:firstLine="567"/>
         <w:rPr>
           <w:rFonts w:ascii="Times New Roman" w:hAnsi="Times New Roman" w:cs="Times New Roman"/>
           <w:sz w:val="26"/>
@@ -4807,20 +5023,19 @@
     <w:p>
       <w:pPr>
         <w:spacing w:after="0" w:line="360" w:lineRule="auto"/>
-        <w:ind w:firstLine="360"/>
-        <w:rPr>
-          <w:rFonts w:ascii="Times New Roman" w:hAnsi="Times New Roman" w:cs="Times New Roman"/>
-          <w:sz w:val="26"/>
-          <w:szCs w:val="26"/>
-        </w:rPr>
-      </w:pPr>
-      <w:r>
-        <w:rPr>
-          <w:rFonts w:ascii="Times New Roman" w:hAnsi="Times New Roman" w:cs="Times New Roman"/>
-          <w:sz w:val="26"/>
-          <w:szCs w:val="26"/>
-        </w:rPr>
-        <w:lastRenderedPageBreak/>
+        <w:ind w:firstLine="567"/>
+        <w:rPr>
+          <w:rFonts w:ascii="Times New Roman" w:hAnsi="Times New Roman" w:cs="Times New Roman"/>
+          <w:sz w:val="26"/>
+          <w:szCs w:val="26"/>
+        </w:rPr>
+      </w:pPr>
+      <w:r>
+        <w:rPr>
+          <w:rFonts w:ascii="Times New Roman" w:hAnsi="Times New Roman" w:cs="Times New Roman"/>
+          <w:sz w:val="26"/>
+          <w:szCs w:val="26"/>
+        </w:rPr>
         <w:t>Nhưng để tối ưu hóa cho việc miêu tả bộ phận khuôn mặt nên chỉ tập trung cho phần đặc trưng khuôn mặt và cách tiếp cận hybrid. Cho nên, gộp hai phần đó lại rồi chia thành:</w:t>
       </w:r>
     </w:p>
@@ -4829,9 +5044,10 @@
         <w:pStyle w:val="ListParagraph"/>
         <w:numPr>
           <w:ilvl w:val="0"/>
-          <w:numId w:val="12"/>
+          <w:numId w:val="10"/>
         </w:numPr>
         <w:spacing w:after="0" w:line="360" w:lineRule="auto"/>
+        <w:ind w:left="993" w:hanging="284"/>
         <w:rPr>
           <w:rFonts w:ascii="Times New Roman" w:hAnsi="Times New Roman" w:cs="Times New Roman"/>
           <w:sz w:val="26"/>
@@ -4852,9 +5068,10 @@
         <w:pStyle w:val="ListParagraph"/>
         <w:numPr>
           <w:ilvl w:val="0"/>
-          <w:numId w:val="12"/>
+          <w:numId w:val="10"/>
         </w:numPr>
         <w:spacing w:after="0" w:line="360" w:lineRule="auto"/>
+        <w:ind w:left="993" w:hanging="284"/>
         <w:rPr>
           <w:rFonts w:ascii="Times New Roman" w:hAnsi="Times New Roman" w:cs="Times New Roman"/>
           <w:sz w:val="26"/>
@@ -4875,9 +5092,10 @@
         <w:pStyle w:val="ListParagraph"/>
         <w:numPr>
           <w:ilvl w:val="0"/>
-          <w:numId w:val="12"/>
+          <w:numId w:val="10"/>
         </w:numPr>
         <w:spacing w:after="0" w:line="360" w:lineRule="auto"/>
+        <w:ind w:left="993" w:hanging="284"/>
         <w:rPr>
           <w:rFonts w:ascii="Times New Roman" w:hAnsi="Times New Roman" w:cs="Times New Roman"/>
           <w:sz w:val="26"/>
@@ -4896,26 +5114,58 @@
     <w:p>
       <w:pPr>
         <w:spacing w:after="0" w:line="360" w:lineRule="auto"/>
-        <w:ind w:firstLine="360"/>
-        <w:rPr>
-          <w:rFonts w:ascii="Times New Roman" w:hAnsi="Times New Roman" w:cs="Times New Roman"/>
-          <w:sz w:val="26"/>
-          <w:szCs w:val="26"/>
-        </w:rPr>
-      </w:pPr>
-      <w:r>
-        <w:rPr>
-          <w:rFonts w:ascii="Times New Roman" w:hAnsi="Times New Roman" w:cs="Times New Roman"/>
-          <w:sz w:val="26"/>
-          <w:szCs w:val="26"/>
-        </w:rPr>
-        <w:t>Theo quan điểm thì hướng tiếp cận tổng thể và đặc trưng mẫu dựa vào phương pháp là giống nhau. Vì cả hai đều là học từ mẫu quét từ cửa sổ hay là mẫu thể hiện và phát hiện khuôn mặt hoặc bộ phận khuôn mặt. Và phương pháp nổi tiếng nhất là bộ nhận dạng Viola-Jones và PCA hoặc là LDA được tính toán mẫu không gian phụ và những công việc sản sinh. Những phương pháp này hiệu quả nhưng không bao gồm Haar-cascades của Viola-Jones và mẫu không gian phụ của PCA và LDA do những cách này không phải là mẫu đặc trưng chung. Những mẫu này được xem như học thống kê hoặc là bộ mô tả thuật toán cho chính mình. Và cấu trúc khớp nhau cũng không thuộc phạm vi trong phần nghiên cứu này.</w:t>
+        <w:ind w:firstLine="567"/>
+        <w:rPr>
+          <w:rFonts w:ascii="Times New Roman" w:hAnsi="Times New Roman" w:cs="Times New Roman"/>
+          <w:sz w:val="26"/>
+          <w:szCs w:val="26"/>
+        </w:rPr>
+      </w:pPr>
+      <w:r>
+        <w:rPr>
+          <w:rFonts w:ascii="Times New Roman" w:hAnsi="Times New Roman" w:cs="Times New Roman"/>
+          <w:sz w:val="26"/>
+          <w:szCs w:val="26"/>
+        </w:rPr>
+        <w:t>Theo quan điểm thì hướng tiếp cận tổng thể và đặc trưng mẫu dựa vào phương pháp là giống nhau</w:t>
+      </w:r>
+      <w:r>
+        <w:rPr>
+          <w:rFonts w:ascii="Times New Roman" w:hAnsi="Times New Roman" w:cs="Times New Roman"/>
+          <w:sz w:val="26"/>
+          <w:szCs w:val="26"/>
+        </w:rPr>
+        <w:t xml:space="preserve"> v</w:t>
+      </w:r>
+      <w:r>
+        <w:rPr>
+          <w:rFonts w:ascii="Times New Roman" w:hAnsi="Times New Roman" w:cs="Times New Roman"/>
+          <w:sz w:val="26"/>
+          <w:szCs w:val="26"/>
+        </w:rPr>
+        <w:t xml:space="preserve">ì cả hai đều là học từ mẫu quét từ cửa sổ hay là mẫu thể hiện và phát hiện khuôn mặt hoặc bộ phận khuôn mặt. </w:t>
+      </w:r>
+      <w:r>
+        <w:rPr>
+          <w:rFonts w:ascii="Times New Roman" w:hAnsi="Times New Roman" w:cs="Times New Roman"/>
+          <w:sz w:val="26"/>
+          <w:szCs w:val="26"/>
+        </w:rPr>
+        <w:t>P</w:t>
+      </w:r>
+      <w:r>
+        <w:rPr>
+          <w:rFonts w:ascii="Times New Roman" w:hAnsi="Times New Roman" w:cs="Times New Roman"/>
+          <w:sz w:val="26"/>
+          <w:szCs w:val="26"/>
+        </w:rPr>
+        <w:t>hương pháp nổi tiếng nhất là bộ nhận dạng Viola-Jones và PCA hoặc là LDA được tính toán mẫu không gian phụ và những công việc sản sinh. Những phương pháp này hiệu quả nhưng không bao gồm Haar-cascades của Viola-Jones và mẫu không gian phụ của PCA và LDA do những cách này không phải là mẫu đặc trưng chung. Những mẫu này được xem như học thống kê hoặc là bộ mô tả thuật toán cho chính mình. Và cấu trúc khớp nhau cũng không thuộc phạm vi trong phần nghiên cứu này.</w:t>
       </w:r>
     </w:p>
     <w:p>
       <w:pPr>
         <w:spacing w:after="0" w:line="360" w:lineRule="auto"/>
-        <w:ind w:firstLine="360"/>
+        <w:ind w:firstLine="567"/>
         <w:rPr>
           <w:rFonts w:ascii="Times New Roman" w:hAnsi="Times New Roman" w:cs="Times New Roman"/>
           <w:sz w:val="26"/>
@@ -4934,20 +5184,37 @@
     <w:p>
       <w:pPr>
         <w:spacing w:after="0" w:line="360" w:lineRule="auto"/>
-        <w:ind w:firstLine="360"/>
-        <w:rPr>
-          <w:rFonts w:ascii="Times New Roman" w:hAnsi="Times New Roman" w:cs="Times New Roman"/>
-          <w:sz w:val="26"/>
-          <w:szCs w:val="26"/>
-        </w:rPr>
-      </w:pPr>
-      <w:r>
-        <w:rPr>
-          <w:rFonts w:ascii="Times New Roman" w:hAnsi="Times New Roman" w:cs="Times New Roman"/>
-          <w:sz w:val="26"/>
-          <w:szCs w:val="26"/>
-        </w:rPr>
-        <w:t>Thị giác máy tính và xử lý ảnh bao gồm nhiều đặc trưng khác nhau và trích xuất đặc trưng. Trong sinh trắc học khuôn mặt thì chỉ đặc trưng nhất định giữ lại và tiếp tục trong việc tạo ra kết quả trạng thái nghệ thuật. Được chấp nhận rộng rãi là những đặc trưng được cấu thành từ phản hồi của bộ lọc Gabor trong nhiều hướng và qui mô khác nhau. Gần đây  phổ biến hơn là mẫu cục bộ nhị phân (LBP).  Chúng ta cùng xem lại :</w:t>
+        <w:ind w:firstLine="567"/>
+        <w:rPr>
+          <w:rFonts w:ascii="Times New Roman" w:hAnsi="Times New Roman" w:cs="Times New Roman"/>
+          <w:sz w:val="26"/>
+          <w:szCs w:val="26"/>
+        </w:rPr>
+      </w:pPr>
+      <w:r>
+        <w:rPr>
+          <w:rFonts w:ascii="Times New Roman" w:hAnsi="Times New Roman" w:cs="Times New Roman"/>
+          <w:sz w:val="26"/>
+          <w:szCs w:val="26"/>
+        </w:rPr>
+        <w:t xml:space="preserve">Thị giác máy tính và xử lý ảnh bao gồm nhiều đặc trưng khác nhau và trích xuất đặc trưng. Trong sinh trắc học khuôn mặt thì chỉ đặc trưng nhất định giữ lại và tiếp tục trong việc tạo ra kết quả trạng thái nghệ thuật. Được chấp nhận rộng rãi là những đặc trưng </w:t>
+      </w:r>
+      <w:r>
+        <w:rPr>
+          <w:rFonts w:ascii="Times New Roman" w:hAnsi="Times New Roman" w:cs="Times New Roman"/>
+          <w:sz w:val="26"/>
+          <w:szCs w:val="26"/>
+        </w:rPr>
+        <w:lastRenderedPageBreak/>
+        <w:t>được cấu thành từ phản hồi của bộ lọc Gabor trong nhiều hướng và qui mô khác nhau. Gần đây  phổ biến hơn là mẫu cục bộ nhị phân (LBP).  Chúng ta cùng xem lại</w:t>
+      </w:r>
+      <w:r>
+        <w:rPr>
+          <w:rFonts w:ascii="Times New Roman" w:hAnsi="Times New Roman" w:cs="Times New Roman"/>
+          <w:sz w:val="26"/>
+          <w:szCs w:val="26"/>
+        </w:rPr>
+        <w:t>:</w:t>
       </w:r>
     </w:p>
     <w:p>
@@ -4955,9 +5222,10 @@
         <w:pStyle w:val="ListParagraph"/>
         <w:numPr>
           <w:ilvl w:val="0"/>
-          <w:numId w:val="13"/>
+          <w:numId w:val="10"/>
         </w:numPr>
         <w:spacing w:after="0" w:line="360" w:lineRule="auto"/>
+        <w:ind w:left="993" w:hanging="284"/>
         <w:rPr>
           <w:rFonts w:ascii="Times New Roman" w:hAnsi="Times New Roman" w:cs="Times New Roman"/>
           <w:sz w:val="26"/>
@@ -4978,9 +5246,10 @@
         <w:pStyle w:val="ListParagraph"/>
         <w:numPr>
           <w:ilvl w:val="0"/>
-          <w:numId w:val="13"/>
+          <w:numId w:val="10"/>
         </w:numPr>
         <w:spacing w:after="0" w:line="360" w:lineRule="auto"/>
+        <w:ind w:left="993" w:hanging="284"/>
         <w:rPr>
           <w:rFonts w:ascii="Times New Roman" w:hAnsi="Times New Roman" w:cs="Times New Roman"/>
           <w:sz w:val="26"/>
@@ -5001,9 +5270,10 @@
         <w:pStyle w:val="ListParagraph"/>
         <w:numPr>
           <w:ilvl w:val="0"/>
-          <w:numId w:val="13"/>
+          <w:numId w:val="10"/>
         </w:numPr>
         <w:spacing w:after="0" w:line="360" w:lineRule="auto"/>
+        <w:ind w:left="993" w:hanging="284"/>
         <w:rPr>
           <w:rFonts w:ascii="Times New Roman" w:hAnsi="Times New Roman" w:cs="Times New Roman"/>
           <w:sz w:val="26"/>
@@ -5024,9 +5294,10 @@
         <w:pStyle w:val="ListParagraph"/>
         <w:numPr>
           <w:ilvl w:val="0"/>
-          <w:numId w:val="13"/>
+          <w:numId w:val="10"/>
         </w:numPr>
         <w:spacing w:after="0" w:line="360" w:lineRule="auto"/>
+        <w:ind w:left="993" w:hanging="284"/>
         <w:rPr>
           <w:rFonts w:ascii="Times New Roman" w:hAnsi="Times New Roman" w:cs="Times New Roman"/>
           <w:sz w:val="26"/>
@@ -5045,6 +5316,33 @@
     <w:p>
       <w:pPr>
         <w:spacing w:after="0" w:line="360" w:lineRule="auto"/>
+        <w:ind w:firstLine="567"/>
+        <w:rPr>
+          <w:rFonts w:ascii="Times New Roman" w:hAnsi="Times New Roman" w:cs="Times New Roman"/>
+          <w:sz w:val="26"/>
+          <w:szCs w:val="26"/>
+        </w:rPr>
+      </w:pPr>
+      <w:r>
+        <w:rPr>
+          <w:rFonts w:ascii="Times New Roman" w:hAnsi="Times New Roman" w:cs="Times New Roman"/>
+          <w:sz w:val="26"/>
+          <w:szCs w:val="26"/>
+        </w:rPr>
+        <w:t>Ta có LBP</w:t>
+      </w:r>
+      <w:r>
+        <w:rPr>
+          <w:rFonts w:ascii="Times New Roman" w:hAnsi="Times New Roman" w:cs="Times New Roman"/>
+          <w:sz w:val="26"/>
+          <w:szCs w:val="26"/>
+        </w:rPr>
+        <w:t xml:space="preserve"> và bộ lọc Gabor cho ra kết quả tốt nên được khuyến khích. Việc chia lớp đặc trưng như phức tạp và sóng mượt, bộ lọc có thể lái được và sự khác biệt của Gaussians, cho đến những cách của Gabor, bởi vì không có sự khác biệt cơ bản giữa chúng và tận dụng đúng cách thì sẽ cho kết quả tốt. Tương tự, SIFT, LBP and pha mô tả Daugman có cùng đặc tính. Độ linh hoạt của LBP rất thích hợp cho sinh trắc học khuôn mặt  vì LBP có nhiều cách khởi tạo với nhiều tham số khác nhau.</w:t>
+      </w:r>
+    </w:p>
+    <w:p>
+      <w:pPr>
+        <w:spacing w:after="0" w:line="360" w:lineRule="auto"/>
         <w:ind w:firstLine="360"/>
         <w:rPr>
           <w:rFonts w:ascii="Times New Roman" w:hAnsi="Times New Roman" w:cs="Times New Roman"/>
@@ -5052,25 +5350,6 @@
           <w:szCs w:val="26"/>
         </w:rPr>
       </w:pPr>
-      <w:r>
-        <w:rPr>
-          <w:rFonts w:ascii="Times New Roman" w:hAnsi="Times New Roman" w:cs="Times New Roman"/>
-          <w:sz w:val="26"/>
-          <w:szCs w:val="26"/>
-        </w:rPr>
-        <w:lastRenderedPageBreak/>
-        <w:t>Ta có LBP</w:t>
-      </w:r>
-      <w:bookmarkStart w:id="16" w:name="_GoBack"/>
-      <w:bookmarkEnd w:id="16"/>
-      <w:r>
-        <w:rPr>
-          <w:rFonts w:ascii="Times New Roman" w:hAnsi="Times New Roman" w:cs="Times New Roman"/>
-          <w:sz w:val="26"/>
-          <w:szCs w:val="26"/>
-        </w:rPr>
-        <w:t xml:space="preserve"> và bộ lọc Gabor cho ra kết quả tốt nên được khuyến khích. Việc chia lớp đặc trưng như phức tạp và sóng mượt, bộ lọc có thể lái được và sự khác biệt của Gaussians, cho đến những cách của Gabor, bởi vì không có sự khác biệt cơ bản giữa chúng và tận dụng đúng cách thì sẽ cho kết quả tốt. Tương tự, SIFT, LBP and pha mô tả Daugman có cùng đặc tính. Độ linh hoạt của LBP rất thích hợp cho sinh trắc học khuôn mặt  vì LBP có nhiều cách khởi tạo với nhiều tham số khác nhau.</w:t>
-      </w:r>
     </w:p>
     <w:p>
       <w:pPr>
@@ -5086,7 +5365,7 @@
           <w:szCs w:val="36"/>
         </w:rPr>
       </w:pPr>
-      <w:bookmarkStart w:id="17" w:name="_Toc380043711"/>
+      <w:bookmarkStart w:id="17" w:name="_Toc380470836"/>
       <w:r>
         <w:rPr>
           <w:rFonts w:ascii="Times New Roman" w:hAnsi="Times New Roman" w:cs="Times New Roman"/>
@@ -5151,7 +5430,7 @@
           <w:szCs w:val="32"/>
         </w:rPr>
       </w:pPr>
-      <w:bookmarkStart w:id="18" w:name="_Toc380043712"/>
+      <w:bookmarkStart w:id="18" w:name="_Toc380470837"/>
       <w:r>
         <w:rPr>
           <w:rFonts w:ascii="Times New Roman" w:hAnsi="Times New Roman" w:cs="Times New Roman"/>
@@ -5266,6 +5545,7 @@
           <w:szCs w:val="26"/>
           <w:lang w:eastAsia="ja-JP"/>
         </w:rPr>
+        <w:lastRenderedPageBreak/>
         <w:t xml:space="preserve">LBP có liên quan đến nhiều toán tử phân tích </w:t>
       </w:r>
       <w:r>
@@ -5324,8 +5604,8 @@
           <w:noProof/>
           <w:sz w:val="26"/>
           <w:szCs w:val="26"/>
-        </w:rPr>
-        <w:lastRenderedPageBreak/>
+          <w:lang w:eastAsia="ja-JP"/>
+        </w:rPr>
         <w:drawing>
           <wp:inline distT="0" distB="0" distL="0" distR="0" wp14:anchorId="617BC936" wp14:editId="64E304D7">
             <wp:extent cx="6166485" cy="3042920"/>
@@ -5344,7 +5624,7 @@
                     </pic:cNvPicPr>
                   </pic:nvPicPr>
                   <pic:blipFill>
-                    <a:blip r:embed="rId13">
+                    <a:blip r:embed="rId12">
                       <a:extLst>
                         <a:ext uri="{28A0092B-C50C-407E-A947-70E740481C1C}">
                           <a14:useLocalDpi xmlns:a14="http://schemas.microsoft.com/office/drawing/2010/main" val="0"/>
@@ -5463,7 +5743,7 @@
           <w:szCs w:val="32"/>
         </w:rPr>
       </w:pPr>
-      <w:bookmarkStart w:id="19" w:name="_Toc380043713"/>
+      <w:bookmarkStart w:id="19" w:name="_Toc380470838"/>
       <w:r>
         <w:rPr>
           <w:rFonts w:ascii="Times New Roman" w:hAnsi="Times New Roman" w:cs="Times New Roman"/>
@@ -5705,7 +5985,9 @@
           <w:noProof/>
           <w:sz w:val="26"/>
           <w:szCs w:val="26"/>
-        </w:rPr>
+          <w:lang w:eastAsia="ja-JP"/>
+        </w:rPr>
+        <w:lastRenderedPageBreak/>
         <w:drawing>
           <wp:inline distT="0" distB="0" distL="0" distR="0" wp14:anchorId="161906BE" wp14:editId="6817D0F9">
             <wp:extent cx="6172200" cy="1671320"/>
@@ -5724,7 +6006,7 @@
                     </pic:cNvPicPr>
                   </pic:nvPicPr>
                   <pic:blipFill>
-                    <a:blip r:embed="rId14">
+                    <a:blip r:embed="rId13">
                       <a:extLst>
                         <a:ext uri="{28A0092B-C50C-407E-A947-70E740481C1C}">
                           <a14:useLocalDpi xmlns:a14="http://schemas.microsoft.com/office/drawing/2010/main" val="0"/>
@@ -5818,7 +6100,6 @@
           <w:sz w:val="26"/>
           <w:szCs w:val="26"/>
         </w:rPr>
-        <w:lastRenderedPageBreak/>
         <w:t>Hình 2.2</w:t>
       </w:r>
       <w:r>
@@ -5873,6 +6154,7 @@
           <w:noProof/>
           <w:sz w:val="26"/>
           <w:szCs w:val="26"/>
+          <w:lang w:eastAsia="ja-JP"/>
         </w:rPr>
         <w:drawing>
           <wp:inline distT="0" distB="0" distL="0" distR="0" wp14:anchorId="5EA9E869" wp14:editId="3745DBE3">
@@ -5892,7 +6174,7 @@
                     </pic:cNvPicPr>
                   </pic:nvPicPr>
                   <pic:blipFill>
-                    <a:blip r:embed="rId15">
+                    <a:blip r:embed="rId14">
                       <a:extLst>
                         <a:ext uri="{28A0092B-C50C-407E-A947-70E740481C1C}">
                           <a14:useLocalDpi xmlns:a14="http://schemas.microsoft.com/office/drawing/2010/main" val="0"/>
@@ -6054,6 +6336,7 @@
           <w:sz w:val="26"/>
           <w:szCs w:val="26"/>
         </w:rPr>
+        <w:lastRenderedPageBreak/>
         <w:t>Trong tính toán các nhãn LBP, mẫu đồng nhất được sử dụng để có một nhãn riêng biệt cho mỗi mẫu đồng nhất và tất cả các mẫu không đồng nhất được đánh nhãn với một nhãn duy nhất. Ví dụ, khi sử dụng vùng lân cận (8, R), có tổng cộng 256 mẫu, trong đó có 58 là đồng nhất nên ta sẽ có tất cả 59 nhãn khác nhau.</w:t>
       </w:r>
     </w:p>
@@ -6097,16 +6380,7 @@
           <w:sz w:val="26"/>
           <w:szCs w:val="26"/>
         </w:rPr>
-        <w:t xml:space="preserve">ảnh thì những mẫu đồng nhất tính toán cho gần 90% khi sử dụng vùng lân cận (8, 1), và gần 70% cho vùng lân cận (16, 2). Họ tìm thấy 90.6% trong số những mẫu trong vùng lân cận (8, 1) và </w:t>
-      </w:r>
-      <w:r>
-        <w:rPr>
-          <w:rFonts w:ascii="Times New Roman" w:hAnsi="Times New Roman" w:cs="Times New Roman"/>
-          <w:sz w:val="26"/>
-          <w:szCs w:val="26"/>
-        </w:rPr>
-        <w:lastRenderedPageBreak/>
-        <w:t>85.2% các mẫu ở vùng lân cận (8, 2) là đồng nhất trong trường hợp tiền xử lý hình ảnh khuôn mặ</w:t>
+        <w:t>ảnh thì những mẫu đồng nhất tính toán cho gần 90% khi sử dụng vùng lân cận (8, 1), và gần 70% cho vùng lân cận (16, 2). Họ tìm thấy 90.6% trong số những mẫu trong vùng lân cận (8, 1) và 85.2% các mẫu ở vùng lân cận (8, 2) là đồng nhất trong trường hợp tiền xử lý hình ảnh khuôn mặ</w:t>
       </w:r>
       <w:r>
         <w:rPr>
@@ -6386,6 +6660,7 @@
           <w:noProof/>
           <w:sz w:val="26"/>
           <w:szCs w:val="26"/>
+          <w:lang w:eastAsia="ja-JP"/>
         </w:rPr>
         <w:drawing>
           <wp:inline distT="0" distB="0" distL="0" distR="0" wp14:anchorId="0E1161D8" wp14:editId="4BE34ECB">
@@ -6405,7 +6680,7 @@
                     </pic:cNvPicPr>
                   </pic:nvPicPr>
                   <pic:blipFill>
-                    <a:blip r:embed="rId16">
+                    <a:blip r:embed="rId15">
                       <a:extLst>
                         <a:ext uri="{28A0092B-C50C-407E-A947-70E740481C1C}">
                           <a14:useLocalDpi xmlns:a14="http://schemas.microsoft.com/office/drawing/2010/main" val="0"/>
@@ -6973,7 +7248,9 @@
           <w:noProof/>
           <w:sz w:val="26"/>
           <w:szCs w:val="26"/>
-        </w:rPr>
+          <w:lang w:eastAsia="ja-JP"/>
+        </w:rPr>
+        <w:lastRenderedPageBreak/>
         <w:drawing>
           <wp:inline distT="0" distB="0" distL="0" distR="0" wp14:anchorId="6A52ABD8" wp14:editId="00975F1B">
             <wp:extent cx="5888990" cy="1521460"/>
@@ -6992,7 +7269,7 @@
                     </pic:cNvPicPr>
                   </pic:nvPicPr>
                   <pic:blipFill>
-                    <a:blip r:embed="rId17">
+                    <a:blip r:embed="rId16">
                       <a:extLst>
                         <a:ext uri="{28A0092B-C50C-407E-A947-70E740481C1C}">
                           <a14:useLocalDpi xmlns:a14="http://schemas.microsoft.com/office/drawing/2010/main" val="0"/>
@@ -7041,7 +7318,6 @@
           <w:sz w:val="26"/>
           <w:szCs w:val="26"/>
         </w:rPr>
-        <w:lastRenderedPageBreak/>
         <w:t>Hình 2.5: a.</w:t>
       </w:r>
       <w:r>
@@ -7446,7 +7722,7 @@
           <w:szCs w:val="32"/>
         </w:rPr>
       </w:pPr>
-      <w:bookmarkStart w:id="20" w:name="_Toc380043714"/>
+      <w:bookmarkStart w:id="20" w:name="_Toc380470839"/>
       <w:r>
         <w:rPr>
           <w:rFonts w:ascii="Times New Roman" w:hAnsi="Times New Roman" w:cs="Times New Roman"/>
@@ -7664,6 +7940,7 @@
           <w:sz w:val="26"/>
           <w:szCs w:val="26"/>
         </w:rPr>
+        <w:lastRenderedPageBreak/>
         <w:t>Không hợp lí khi dùng cùng một bán kính cho trục không gian và thời gian nên trong miền XT và YT, chúng ta phải dùng bán kính khác nhau để gán cho các mẫu lân cận trong không gian và thời gian. Tổng quát hơn, bán kính trong trục X,Y,T và số các điểm lân cận trong miền XY, XT và YT có thể được biểu thị bằng R</w:t>
       </w:r>
       <w:r>
@@ -8067,7 +8344,6 @@
           <w:sz w:val="26"/>
           <w:szCs w:val="26"/>
         </w:rPr>
-        <w:lastRenderedPageBreak/>
         <w:t xml:space="preserve">Giả sử cho một </w:t>
       </w:r>
       <w:r>
@@ -9122,7 +9398,7 @@
           <w:szCs w:val="32"/>
         </w:rPr>
       </w:pPr>
-      <w:bookmarkStart w:id="21" w:name="_Toc380043715"/>
+      <w:bookmarkStart w:id="21" w:name="_Toc380470840"/>
       <w:r>
         <w:rPr>
           <w:rFonts w:ascii="Times New Roman" w:hAnsi="Times New Roman" w:cs="Times New Roman"/>
@@ -9218,6 +9494,7 @@
           <w:noProof/>
           <w:sz w:val="26"/>
           <w:szCs w:val="26"/>
+          <w:lang w:eastAsia="ja-JP"/>
         </w:rPr>
         <w:drawing>
           <wp:inline distT="0" distB="0" distL="0" distR="0" wp14:anchorId="1846EE1A" wp14:editId="1DB6175B">
@@ -9237,7 +9514,7 @@
                     </pic:cNvPicPr>
                   </pic:nvPicPr>
                   <pic:blipFill>
-                    <a:blip r:embed="rId18">
+                    <a:blip r:embed="rId17">
                       <a:extLst>
                         <a:ext uri="{28A0092B-C50C-407E-A947-70E740481C1C}">
                           <a14:useLocalDpi xmlns:a14="http://schemas.microsoft.com/office/drawing/2010/main" val="0"/>
@@ -9369,6 +9646,7 @@
           <w:sz w:val="26"/>
           <w:szCs w:val="26"/>
         </w:rPr>
+        <w:lastRenderedPageBreak/>
         <w:t>Cách trực tiếp để phóng to v</w:t>
       </w:r>
       <w:r>
@@ -9493,16 +9771,7 @@
           <w:sz w:val="26"/>
           <w:szCs w:val="26"/>
         </w:rPr>
-        <w:t xml:space="preserve"> Vì vậy, chúng ta chỉ xem xét phân phối nhỏ các toán tử khác </w:t>
-      </w:r>
-      <w:r>
-        <w:rPr>
-          <w:rFonts w:ascii="Times New Roman" w:hAnsi="Times New Roman" w:cs="Times New Roman"/>
-          <w:sz w:val="26"/>
-          <w:szCs w:val="26"/>
-        </w:rPr>
-        <w:lastRenderedPageBreak/>
-        <w:t>nhau.</w:t>
+        <w:t xml:space="preserve"> Vì vậy, chúng ta chỉ xem xét phân phối nhỏ các toán tử khác nhau.</w:t>
       </w:r>
       <w:r>
         <w:rPr>
@@ -9604,7 +9873,7 @@
           <w:szCs w:val="32"/>
         </w:rPr>
       </w:pPr>
-      <w:bookmarkStart w:id="22" w:name="_Toc380043716"/>
+      <w:bookmarkStart w:id="22" w:name="_Toc380470841"/>
       <w:r>
         <w:rPr>
           <w:rFonts w:ascii="Times New Roman" w:hAnsi="Times New Roman" w:cs="Times New Roman"/>
@@ -9640,7 +9909,7 @@
           <w:szCs w:val="28"/>
         </w:rPr>
       </w:pPr>
-      <w:bookmarkStart w:id="28" w:name="_Toc380043717"/>
+      <w:bookmarkStart w:id="28" w:name="_Toc380470842"/>
       <w:r>
         <w:rPr>
           <w:rFonts w:ascii="Times New Roman" w:hAnsi="Times New Roman" w:cs="Times New Roman"/>
@@ -10055,6 +10324,7 @@
           <w:sz w:val="26"/>
           <w:szCs w:val="26"/>
         </w:rPr>
+        <w:lastRenderedPageBreak/>
         <w:t>Các phương pháp cơ bản cho LBP dựa</w:t>
       </w:r>
       <w:r>
@@ -10505,8 +10775,8 @@
       <w:r>
         <w:rPr>
           <w:noProof/>
-        </w:rPr>
-        <w:lastRenderedPageBreak/>
+          <w:lang w:eastAsia="ja-JP"/>
+        </w:rPr>
         <w:drawing>
           <wp:inline distT="0" distB="0" distL="0" distR="0" wp14:anchorId="77CB58CF" wp14:editId="4F1AEF9D">
             <wp:extent cx="6027420" cy="2216785"/>
@@ -10525,7 +10795,7 @@
                     </pic:cNvPicPr>
                   </pic:nvPicPr>
                   <pic:blipFill>
-                    <a:blip r:embed="rId19">
+                    <a:blip r:embed="rId18">
                       <a:extLst>
                         <a:ext uri="{28A0092B-C50C-407E-A947-70E740481C1C}">
                           <a14:useLocalDpi xmlns:a14="http://schemas.microsoft.com/office/drawing/2010/main" val="0"/>
@@ -11552,6 +11822,7 @@
           <w:sz w:val="26"/>
           <w:szCs w:val="26"/>
         </w:rPr>
+        <w:lastRenderedPageBreak/>
         <w:t>Từ đây, những điều trên đã</w:t>
       </w:r>
       <w:r>
@@ -11665,7 +11936,7 @@
           <w:szCs w:val="28"/>
         </w:rPr>
       </w:pPr>
-      <w:bookmarkStart w:id="29" w:name="_Toc380043718"/>
+      <w:bookmarkStart w:id="29" w:name="_Toc380470843"/>
       <w:r>
         <w:rPr>
           <w:rFonts w:ascii="Times New Roman" w:hAnsi="Times New Roman" w:cs="Times New Roman"/>
@@ -11759,16 +12030,7 @@
           <w:sz w:val="26"/>
           <w:szCs w:val="26"/>
         </w:rPr>
-        <w:t xml:space="preserve">sự biểu diễn khuôn mặt một </w:t>
-      </w:r>
-      <w:r>
-        <w:rPr>
-          <w:rFonts w:ascii="Times New Roman" w:hAnsi="Times New Roman" w:cs="Times New Roman"/>
-          <w:sz w:val="26"/>
-          <w:szCs w:val="26"/>
-        </w:rPr>
-        <w:lastRenderedPageBreak/>
-        <w:t>cách hiệu quả</w:t>
+        <w:t>sự biểu diễn khuôn mặt một cách hiệu quả</w:t>
       </w:r>
       <w:r>
         <w:rPr>
@@ -11892,6 +12154,7 @@
       <w:r>
         <w:rPr>
           <w:noProof/>
+          <w:lang w:eastAsia="ja-JP"/>
         </w:rPr>
         <mc:AlternateContent>
           <mc:Choice Requires="wpc">
@@ -11922,7 +12185,7 @@
                           </pic:cNvPicPr>
                         </pic:nvPicPr>
                         <pic:blipFill>
-                          <a:blip r:embed="rId20">
+                          <a:blip r:embed="rId19">
                             <a:extLst>
                               <a:ext uri="{28A0092B-C50C-407E-A947-70E740481C1C}">
                                 <a14:useLocalDpi xmlns:a14="http://schemas.microsoft.com/office/drawing/2010/main" val="0"/>
@@ -11973,9 +12236,9 @@
               </wp:inline>
             </w:drawing>
           </mc:Choice>
-          <mc:Fallback xmlns:w15="http://schemas.microsoft.com/office/word/2012/wordml">
+          <mc:Fallback>
             <w:pict>
-              <v:group w14:anchorId="5E194D69" id="Canvas 10" o:spid="_x0000_s1026" editas="canvas" style="width:485.65pt;height:162.35pt;mso-position-horizontal-relative:char;mso-position-vertical-relative:line" coordsize="61677,20618" o:gfxdata="UEsDBBQABgAIAAAAIQCxgme2CgEAABMCAAATAAAAW0NvbnRlbnRfVHlwZXNdLnhtbJSRwU7DMAyG&#10;70i8Q5QralN2QAit3YGOIyA0HiBK3DaicaI4lO3tSbpNgokh7Rjb3+8vyXK1tSObIJBxWPPbsuIM&#10;UDltsK/5++apuOeMokQtR4dQ8x0QXzXXV8vNzgOxRCPVfIjRPwhBagArqXQeMHU6F6yM6Rh64aX6&#10;kD2IRVXdCeUwAsYi5gzeLFvo5OcY2XqbynsTjz1nj/u5vKrmxmY+18WfRICRThDp/WiUjOluYkJ9&#10;4lUcnMpEzjM0GE83SfzMhtz57fRzwYF7SY8ZjAb2KkN8ljaZCx1IwMK1TpX/Z2RJS4XrOqOgbAOt&#10;Z+rodC5buy8MMF0a3ibsDaZjupi/tPkGAAD//wMAUEsDBBQABgAIAAAAIQA4/SH/1gAAAJQBAAAL&#10;AAAAX3JlbHMvLnJlbHOkkMFqwzAMhu+DvYPRfXGawxijTi+j0GvpHsDYimMaW0Yy2fr2M4PBMnrb&#10;Ub/Q94l/f/hMi1qRJVI2sOt6UJgd+ZiDgffL8ekFlFSbvV0oo4EbChzGx4f9GRdb25HMsYhqlCwG&#10;5lrLq9biZkxWOiqY22YiTra2kYMu1l1tQD30/bPm3wwYN0x18gb45AdQl1tp5j/sFB2T0FQ7R0nT&#10;NEV3j6o9feQzro1iOWA14Fm+Q8a1a8+Bvu/d/dMb2JY5uiPbhG/ktn4cqGU/er3pcvwCAAD//wMA&#10;UEsDBBQABgAIAAAAIQB+48lNMwMAAIcHAAAOAAAAZHJzL2Uyb0RvYy54bWysVWFvmzAQ/T5p/wHx&#10;nWIoSQA1rVpIpkndVk3bD3CMCdbARraTtJr233dnQtIsmzqtQwIO+3x+9+6dubp57Fpvy7URSs79&#10;6IL4HpdMVUKu5/7XL8sg9T1jqaxoqySf+0/c+DfXb99c7fqcx6pRbcW1B0GkyXf93G+s7fMwNKzh&#10;HTUXqucSJmulO2rhU6/DStMdRO/aMCZkGu6UrnqtGDcGRsth0r928euaM/uprg23Xjv3AZt1T+2e&#10;K3yG11c0X2vaN4LtYdB/QNFRIWHTQ6iSWupttDgL1QmmlVG1vWCqC1VdC8ZdDpBNRH7JpqByS41L&#10;hgE7I0Cw/mPc1RpxS7UUbQtshBA9xzF876A+HKdbeeo0jDjfvU8vWA73nkOwziC+XEtYZTea+/sg&#10;3V/F6Kj+tukDoLOnVqxEK+yTkwbwhqDk9kGwBz18sI/bB+2Jau5nvidpB4qEWdzUm6AWcAH6DCso&#10;ZnSv2DfjSVU0VK75relBU6B0WD4Oaa12DaeVwWGk8DSK+zxBsWpFj3Qjp2jv8wVZviz/QTKlYpuO&#10;Szv0gOYtpK6kaURvfE/nvFtxyFG/ryKnSv5o743F7cAadPk9Tm8JyeK7oJiQIkjIbBHcZsksmJHF&#10;LCFJGhVR8QNXR0m+MRxooG3Zi7FJouQM7W+1vW/XQd6uTbwtdc2ITDlA49tBhCGkBLEazT4D2eAH&#10;ttXcsgbNGpjbj4PzYcLRfGQWa2B6KPZq90FVUGe6scqR8VjrDuMAk96jOwmeDicB0sNgcBrNEmDB&#10;9xjMxWSappfurIANx+W9NvYdV52HBnANSF14uoU8htxGF9zt0GB/aiZHxVmVMpIt0kWaBEk8XUCV&#10;yjK4XRZJMF1Gs0l5WRZFGY1VakRVcYnCen2RHOeqFdWoU6PXq6LVQ/GW7nJahwoc3UIUyxHGWFgM&#10;dhReFsUJuYuzYDlNZ0GyTCZBNiNpQKLsLpuSJEvK5WlK90Ly16fk7aDrJ/HEVekZaBTas9yIu85z&#10;o3knLPyrWtHN/fTgRHNs/YWsnEwtFe1gP6MC4R+pGDQ/aH0UKcyiCTdY7uDt0Tr5nTz/dl7H/+f1&#10;TwAAAP//AwBQSwMEFAAGAAgAAAAhAKomDr68AAAAIQEAABkAAABkcnMvX3JlbHMvZTJvRG9jLnht&#10;bC5yZWxzhI9BasMwEEX3hdxBzD6WnUUoxbI3oeBtSA4wSGNZxBoJSS317SPIJoFAl/M//z2mH//8&#10;Kn4pZRdYQde0IIh1MI6tguvle/8JIhdkg2tgUrBRhnHYffRnWrHUUV5czKJSOCtYSolfUma9kMfc&#10;hEhcmzkkj6WeycqI+oaW5KFtjzI9M2B4YYrJKEiT6UBctljN/7PDPDtNp6B/PHF5o5DOV3cFYrJU&#10;FHgyDh9h10S2IIdevjw23AEAAP//AwBQSwMEFAAGAAgAAAAhAOKrV97eAAAABQEAAA8AAABkcnMv&#10;ZG93bnJldi54bWxMj1FLwzAUhd8F/0O4gm8uXVfWrTYdIiiiD9Ot4GvW3LXB5KY02Vr99UZf9OXC&#10;4RzO+W65maxhZxy8diRgPkuAITVOaWoF1PuHmxUwHyQpaRyhgE/0sKkuL0pZKDfSG553oWWxhHwh&#10;BXQh9AXnvunQSj9zPVL0jm6wMkQ5tFwNcozl1vA0SZbcSk1xoZM93nfYfOxOVkCWHs3q9XH58vVU&#10;1+Pze6bzZKuFuL6a7m6BBZzCXxh+8CM6VJHp4E6kPDMC4iPh90Zvnc8XwA4CFmmWA69K/p+++gYA&#10;AP//AwBQSwMECgAAAAAAAAAhAAJyWIwJdQIACXUCABQAAABkcnMvbWVkaWEvaW1hZ2UxLnBuZ4lQ&#10;TkcNChoKAAAADUlIRFIAAAOWAAABNAgCAAAA2CI75QAAAAFzUkdCAK7OHOkAAP/KSURBVHhe7L0H&#10;wB3XWec99fZ73171FvUuS7LkHidx4pgUSIMkQKi7EBJgw8J+dBIg7AK7y5Zvl2/7UhMgpHfH6XHv&#10;ltW7Xr29396mfb9zH3nyIkt2ZMuOFM34+mreuTNnznlm5sz//M//eR69dP8TB04frelNx9TqTcdI&#10;ZWuGVXDcnOZqphHoBv9pgW76uuEHRqB5lsGiaZrv+2ZrYaXZbLKRFa+16LpuWZZt23wHQcDOLOGK&#10;/KlrpueqPTVbs3Q/0az3NJzhWHImHawaWJ3buFOz7bqpeZqWpia1upbMcBQnolgpjdN95jOfGR8f&#10;n5ubazQaVEAq47puMplkTznReYs644WW86q3cheKlfZyrDTTcRxpWvgTtWKd7fF4nO2ssPOaNWtu&#10;uummDRs2JBKJ5yj/gvX5vtl4MYN/3zQwakhkgcgCkQUiC0QWiCzw8ltA/9K//fcPfPtbxeJy1WvO&#10;N+oVK14z41osafpVTdc98CsYNtAMXzf5bkFYASVgsnBFUCzYkYWN4LlYLAbIE7C7cgmRnGXFdC/w&#10;Dd3VXNeptXvuxnh6c67Lt709d75uz1vfrnV2Oz6/uclETAPFapbgSCmT7SdPnvzjP/7jv//7v2cj&#10;mBUESeEs/MTZLxdkpHCpPwVyammywHcBtWwHtfMTK/V6nS2Ca0HV11133S/90i+96U1v6u/vf7Yp&#10;Xv6L/T05YwRhvydmj04aWSCyQGSByAKRBb6/LaB/9P/5lW9//DNGodTUg0k7mEkk5puBZWcNs+Hr&#10;kKA635CPFvitBWGbmoJ0AuaE8hSQJxBNeMrwm5WLsp5NTzdMiN6mGfhOvVfTt9ip1WYyk1+8/u0/&#10;9Mqf/2l78xZNi/kN10jFy5qfapG5gh2lzIMHD77vfe97/PHHt2/ffuONN3Z2dvKrQNhwn2dfvBCS&#10;nvfTxSCmQHNAquBjWQRDswgZzD58g1nL5XK1WqV6fD/55JODg4Mf/OAHf+RHfqSrq+tyQeqr7naM&#10;IOxVd8miCkcWiCwQWSCyQGSBK98C+j+856ef+tjnVrlGurvd3b5Wu27bsp3x9aQW1JnEd5WIQMFS&#10;Uzct1jRIU9CaYh9pG6RjrVYDyYH/2traoEJTqRQ/MY0uM+lASQjR86xwDtM0XYqk/KYJTHY6m17b&#10;XL5y+NTyA9/u3775xne8ZfWrb9dGV3tGTEsk666WVvKBc/oBKgDRe+rUqZ//+Z8/cODAu971rp/6&#10;qZ8aGRnhpAIxhSK9oPUvBiUvhrQEmwq7LBICYYIFuQJt+QkjsA5+XV5enpmZYUupVPr0pz/NIX/4&#10;h3/41re+tb29/cq/FV6iGkYQ9iUybFRsZIHIApEFIgtEFriWLaD/zY+948Rn77kukR0YHRh846uG&#10;3/7mYHhtPUgYug/HCMRkrt8w0QS0BAR+AG8KjAOlAdqAbiyYD0AJhAW/sgDvhKEER6IlEOOGOOY7&#10;K56nmZYXaA3dh1aNQ3QeOProJ7/w4Ef+b1Cp33jzTTvf+obs6273+wc0M20AnI3vcL2iiD1x4sQv&#10;/uIvnj59+md/9mfBsr29vQKmL/uUvcLsKwQMKyEsZ8QacK6g+UKhsLS0BITFJouLi3/7t3/L9j/4&#10;gz8AwnZ0dIi64BpcIgh7DV70qMmRBSILRBaILBBZ4KW2gLHU9CarlbP5hamp8cXjJwqHj1qlciYZ&#10;T8UTfJLxeDKRgF6NJ+LwqUhcpULCPoJOstks2JEZc+bx2U0m1oFrODCx/3loUtCMqAv8lkrWxJsL&#10;jlc5dxluKjHl1iZtDf+sxUPH5x561D121HAbiEw1R+0sUFIQs4hQKZ+zCO/L9hC/Xt5Z+3MVfsZZ&#10;jbaDoWURvpktIembTqfx6KImwHfqJjg+hPIv9eWMyo8sEFkgskBkgcgCkQUiC1wLFjDmEolThndc&#10;qy8Hjemjx/Z98guL9z2qzeerpXKFT5Ep8VKxUMjn81CM84sL09PT8/PzrEM6QjdK/AEsBZLjT7Vz&#10;UR3DtxxS+acLxKRsqHtNDbjreLoTKAyoafNeY8qrH8wv19KJdFtm9uChI5+72ztwWCsWcOUSUChq&#10;V7kwsi4FMtfPutREYPRK6eqLWacowazoBGgU37RO2g7zKlqCEEwrrB9XWF/QLfURdHsxVcO1cIdF&#10;bYwsEFkgskBkgcgCkQUiC1x2CxinG7UxPXAHOoa3b+7NtS0cPDb58JPasVMW7KGpwlSZRCSA8mxB&#10;RnG9B6JBsrIA1/gW5QCgDSQXxiLguBB0yoGC5MKlSvSDetVtNC1Th6sECDdtoxY3qrqxZvd117/6&#10;FXqzeeTr3x5/4NHK/KxjKwd/ICPfciIxhMhtJYCX8LJyInHnuiyLtEKiK4i0VxrOOicVC8C85nI5&#10;1AK4bcFGw0xTE6oqBK3U87JfuajAyAKRBSILRBaILBBZILLANWsBo2K0z7vGXLY3+aa7Bn7gVRnN&#10;XfjaF52H77anltM6k/xatVmt18qaUzfietV2dUv3dF8ztXgylkol2MFp1utVxYOunF4XsCvgT8LH&#10;CowTOAu2M5oc6Pq27voqrFZMI8SWWdataTNW7+7rvPWmzC3X12v18U/d7Tz4UFA8sxw3HN1LB3qc&#10;wF54UsG2mpZfU8xryL9K4YKnQ+JTNp53gcPAAiGhK9j3PAWCYGIJSiCRFmQHwKsgWoGnAFkhX5EC&#10;CwUrzWcjO2ABDr9m77Co4ZEFIgtEFogsEFkgskBkgctuAcNtVl0tcBPxdP/g8M7rBzdvLjUaTzz8&#10;cH1hQmuW47ofs+xEPGXqEKFewlWATPGr4FFfzdcDD/0WwSrT9yvZ1hBNnheUKiRiZQf5lYZJCU6z&#10;Uc8ltOu3jNx+U2ffwOyRU2fufVA/faZL87PxmAoOa7ZCemkB/5mJVpyCZ/ImAKPFs0pCJfBnSIIK&#10;Zg1P/WxmNIz5GjZE6iaHyOECWyVlg2DTkJBGQiDaX0HPYWnCBEda2Mt+40YFRhaILBBZILJAZIHI&#10;AteyBQzbaDpasBQElWRO27J9zW23ZQf6Jk+fGbv/a9rp40mnmVRkasywbCswM3oMAGezbqqJdYXO&#10;VJ6tcx5a56FY8dYXdlaCGMgWWQ8BLnBTnLHO4cvAnbPcxqqutltu3HzbKzLxxMzDjy5+5ev2mUlo&#10;W83yXephmDZuXbC5Ks7VOYhJgYhi0aryLfiVbxCtVEBECHLe8yQNQuKqrGItSE1lQjpZ8KhsD2na&#10;8E9hZOVwcVxjN/4EsEqqhRD7RkKCa/kZi9oeWSCyQGSByAKRBSILXHYLkHmrQeSsPCgWerOjN3fD&#10;DaN7ridi68kvfXHxoQe12bl2z9eBcJCuJuG1LJhMlayrBdrUdwu+8i1z7itxqgDHELaGuDAkZUPI&#10;KJpR+VOzjJLjLjRdrXdg7evu2PDa23y3furzX5795r3a5JTmNrygNSmv6hB4+rnkAgI0hXyVE7FF&#10;KiCRv8T7SqIoCFwWvYGATiFKRVYbxhBQYL2VZkxoV5FDCFTlEFkXaUGoQGCd/TOZDCHGUBFIrQT7&#10;XvYrFxUYWSCyQGSByAKRBSILRBa4Zi1gpGI2s/NVz59eLM0tFbTenlU37B3ctMU5eXr8G/f6T+7T&#10;lpdj9TLOVxW3WWaevw7sA3EqIEuirgA5AQitJW89D78K+Srw7tmiArbI9vN4WccP4nrcrhlaENO2&#10;bep782syW9bNn5o8/Pkv1J56SiuV4sSSdREe6PiZWa10AyGxKmUKxAwlCsK5CpRkESwri7iIwdSy&#10;MYShohYIFylTYK6UHJ5x5XkFqbMF7y7cuXDtEiGsHHLN3l5RwyMLRBaILBBZILJAZIHIAi+FBSAS&#10;yY6l1av1pam5U2cnppt1fXS4d8euzkzbxMHDx7/xTe3QQWtu2ltaKOWXSpVauaJm6sF9apKeeFZM&#10;3DN535q+Fywo6DCMmcqKTOXzLSvCwq6UE6xUnbpOYAeWWQu0eqDlsqmbdg3d+Zrk6vVTTz52+lv3&#10;asfGNLKGterMhL+m3LpUkFqhOQV9wpgCN6kD28OgBPzKWURgEEbCCsGuRA8QGCqVEY5WYmkJs3ue&#10;LlaaE+YDk18lZAEqAohY0b9KqFrhbqMlskBkgcgCkQUiC0QWiCwQWeCyWMBcv3bd4aPHUvHUzVuu&#10;GxzoKyqYV2sUqtlicWFhoVYq6kze637ZdZaKtVKhli8slYqtSLHLy4sLC6ShWlxYXFpaLJTLREsV&#10;LCtwVjyrwkgFojENNQPCbooIlRXIS0rat2/fkX1Hh9ave+WrXtWeymi+p6eT6Uy75tne8f0LM/O6&#10;HuvqHdQ6OrSYNTlx9mtf+OJisbR58+Y9e/aQxJUzAhaZ91duYQQ9aC2yLhiaHbBayPuuZHBlo+wp&#10;8gNpBd8CeUNRrMBcQcOhvjZUwQrnyq/f/OY3iSB7++23b9u2DVB7Wa7W1VhIpAO+Gq9aVOfIApEF&#10;IgtEFogscIVbwLx+154DJ04kDPuGDVv7+nqny0uwqkalOWholXKpWlgGmjb0oG7a84Xawnxxrrig&#10;wCvAdW5udnZ2bmZ2fo5cB/P5UolcBqBYFsluIHAWSBcSnCHHGc74C8QE5QBhl5eXgbCn9p/s2bj6&#10;1a+/s6utIyiUG64Tb+9M2KnO8aMH9h1cKtTS/UPxwT4tm56bnnrgK1+fLRSAsHv37gXCAhwlUmzI&#10;iXJ28euSb5Yw5wKnk1QFQh5LhVcmZSAvA4vsIPuIu5gcRTMpgSaHLRWnNOGA2fPrX/86+wBht27d&#10;GkHYK/wxiKoXWSCyQGSByAKRBSILXF0WMHdt2XL40IFsV25w29pkV65ZrFXIqKVb8VQSN6/mwpw2&#10;M52s1p2GN12vnyoXK/nqYim/UF7OF5eLS4vLS0szxeXxUr62rGBr6DslKyA/mY6XOXphZGXSH6Yz&#10;VJ2K1xQ4+MCBA4cOPbV2dNWdd75aS5lFranCHTT9RFd7MeUvLBQaJ89myqXhwW5zoG9usfjFrz2w&#10;uDC/bfOWG3bt7mjLKXFDvVGrowEgmKuSt3IWcCRAE9wJ4oRXnpmZ4VsWgDgbWSTZmGxhhT/n5ub4&#10;kwPlWIG2An9VvrISkcca/CmFsyeF0DSJQkDraMs3vvEN9nnFK16xc+fOCMJeXU9FVNvIApEFIgtE&#10;FogsEFngCreAuXXTpv2HDtuJ2Ojq1R3tHU613qzWUKr6tSofs1gKiqVGvbnseovgTkNfKpSL1TJA&#10;FzjqKs8uv0mMgMDXmm4YjVVIUJGTipZUfhJ9qlhkpXcUyE+EBE8//fThp/ePrFl9x+tem0ylKMLW&#10;jJhuEEUrm0un3WBpfGJheiqeTnYOrUJv++0H7p+anty8ZdOOndeBuReX8zC/JERAr+u4apYfrClc&#10;qcBNWQ9XBJUKDBU4u5JCFlGvhOiSdeFihV2mcBFCCJblJ1HQSksp7f7776f5t912GywsrbvC74OX&#10;rnqRkOCls21UcmSByAKRBSILRBa4Zi1AOCw+iE79ZoOkAjgoNQnTCnd6olmfcL28ZjWCWLPSrM8t&#10;BDPTicVZo9nw640mObtqTYekCL6h+4bpK/ZRAByoUeQEgvMEBYYspjCaLMA7mZrnWwIXCK51VcYE&#10;FeuAKF4AYxXOAF8o29IGRoZvvXXtTbu1oDn14EP+I4+nFubM6nLSCMiPW2lU5gvLkKiFfIHTFwt5&#10;MCXngk8FTfItbCtQle0iGJBKCjUL5yr4VbbwLULeleEL+DOU8wqdTG0l5JaQrxwC+XrmzJmzZ8+y&#10;IqQs+4SxDq7ZmyxqeGSByAKRBSILRBaILBBZ4PJawFAAERSrEcSKqFGkMbC1mO3b1qxpzFl2OZ0z&#10;u/ri6fZY008Xi73VUq9tdcdjaZIb6CbpsVRAVZJkGTYxpJgul5D+Ak/5DuOnhvGzwowD4iwlsQtk&#10;kQACEoBKD3TNCzyXSLFe0/dgeWuuofX3r7ntps27tlfOnj3zta+X9z9tLk63ab7lNXG7Wmauv1Ru&#10;1htAafS3Ap1FySp+V4I7Q6mDOHiFCFs8z4RkDRURHBu6eYX+Z3IBxKOLU7AdFEvzWeFAELNSBufz&#10;HBgyzRETeXnv2qi0yAKRBSILRBaILBBZ4Bq3gOG08sMCY+OxWDqVSmXSyWwm0Z5N9PRkVq/u2rmz&#10;5/rrk8Mj4Nt4udJfrQ+b+tpsZqi9rT2dTsYTsRjHxfgH8MrRfAPmhJiUsP8hBAyjxgpSBOQBFkNY&#10;qQJ1tVIPgKJVJKxW0FnfRaXgsbXiOlXddDKZ1KYNa2/cm8hmjj/55PFvfTO3uNBRb8aqNacGTmVf&#10;H+AbgGE9VxQCYMow5ayIAUJQKwrdUKQb8sSiJVjpkfbs0Ao0igpD7sLgUmAYr0BgrsQ0CGPiSmCv&#10;a/w+i5ofWSCyQGSByAKRBSILRBa4jBZoUbCGkUgkuzu6+/sHevv6u/r7ugcHNm/YsGbLlt5dO9r3&#10;7mrfua1t1aq0p1nTC2stY2dfz561azeNjq4a6O/u6erqbO/qyBEQgGCooFgJ7M+frEtsVFmEiBV4&#10;J7P5KzPBSigufqI+gcpZCxGruFhSJziB3yA1ASkSUJR2diWv373uVa/0U8nTT+7LTC/1N710rWE0&#10;mgYZs3TTdz0KL5SVEkBkABLJS4IhyJy+5IOlbrKIM5mEbg0TMQhBK5Ffw4gKQtzKIvG2pCHSFn6l&#10;BBA88F0aG6ojLuMFi4qKLBBZILJAZIHIApEFIgtEFlD4FXcp2NPuLgVhe/r6Ovt6uwb6V3d1d/Z0&#10;Gn1d/upVnXuu27B3z2BPv7lUjs3NDhr6xt7utYP9qwZ6+/t7evq6unoUZiWrai6X45sFIAuElTj/&#10;oDoJNRWiWPGFCtMHhGyoYi5V+isAoIKwrRRZNv944EsHQNl0zJg2snrVa+5Yc/NNuURq2NfWJ3O9&#10;hp30NQto6mvEIyiWCsslFR9AeFYJ2hUmHUin00BtFlaEOWaFalN/6szCOgsbFSXdShUrTWMdryxJ&#10;NssiTeNPURRQc0niJTtIYxUQj/jX6CGLLBBZILJAZIHIApEFIgtcbgsYJEWFMISXjMcTgDbo2Fg8&#10;gaxVrzdgTp2Y1WxLJ0dWDW3auGpgKGfEJw/uL09NGvV6HGmBHUumEql0IpVR2A5IB/ID5wkN2XLE&#10;UqoAWZdEr+E6+4euTkKLyp7swn9wtoBrk2xblkXGLd0ykraJ/qDQcFzT8vp6h3ddt2Xzli3dA6Nt&#10;nd2JVEI3DREeNJo1vLCIodBaBFliNKokat2eHnhjtQhVzNLZ2Sl/srDS398/2FqGhoZGR0fXtpbV&#10;q1ezvmrVqoGBgb7Wwgr7UBqoF3QrMJe2r8wHFkJYoWOjJbJAZIHIApEFIgtEFogsEFngsliAkFVM&#10;28N6OqYRWLrGnznQZdMx2qymR6AAo2GkZmOZ/Oiof/11ta3rK5ax+PC+7kcPb8sX+rV6GiBqJWta&#10;JmXH25LptkQqBunpeLYCn5anfMRa0tbWIpBOcsBCxPInEDPM4CoJWg1TOZgR19UJCE6gIG0MjzEX&#10;RUHM1JOakSgAVft7Yps2bLzrddmt29v8Qvfk2a0Ts9sK5WyzUg+aNVc3KnYFIYBLvC90A63EswBh&#10;8tLqBswsvmu2pQBtzAZt26ahPvwN/hb+GKQLGF0pihAKlm/wroDg3t5evkGurIyMjABnWQHXyuFK&#10;XmwYaAn4Fih/Wa5WVEhkgcgCkQUiC0QWiCwQWSCyABZQACs0hHClMr/vtlSgqElxiVoqFcq+G+vu&#10;7Nu8wc7ES8uL04ePLJ864+XzQaNOitgYeWLBnZrvgIZNXYMSbZWj4V/VUsGGClQVNstVIVtDUlb2&#10;FLcqvoF9si4RZIWdVTU0NDNmm7YFY0zABLuvOz086LVnCvVyhWS3p0/XJ6di9ZoVgJ6hh22OsQxL&#10;eZUFGkV5vncu1kGrtID/Wni6lYOWf3RRxLKAZSVUFjib38QJTESxAknZASwrrK0wuLKwziLyA9Aw&#10;h4fAPbrVIgtEFogsEFkgskBkgcgCkQUuowXOsYOCI8OoUq2IqvhEEV+qvLi0OD4/e2ppbsprlHLp&#10;jpE+4rDmT50uHz3uTk87y4vN/HJ9aTlfKeXLpWK96uCEZZmgWDzFLHyz/ukiWgK+QzepELyuBLWh&#10;I1RLDqtYW6hSAh8gBSDmV4MwsV3tza72E27tbH5udmp84qmnqsePZevVdOAkdS0bi2WSKZzLCJWA&#10;sUQRizpBIeFWeAD5wPmCX1VYXF/5mYUYWgC3QGcJswAFKy5fYSUF0cqeUkP5hpft7u4Gy4J05TqF&#10;utjLeNmioiILRBaILBBZILJAZIHIAteyBRQJSftBY/gkrQz4Pz+3lF8mTUCRxFYzy4snF+eOFJaO&#10;N2tFS3MtwykVy2Nny8dPVE6eXDp5YvzQgVOnTx8/dfLU2bGphbll8tDioY9UwFNQVaAe4C900lca&#10;g1Z0gjDklqgIhPiUKAHCv7KI45QVs/nEAZPpDLgyyKSXkvbTpaUzJW2+mJ85daJw/EhiYa6jWe9A&#10;cIBO17KVilYhVSWEFYipRAWQxBrqX5jmRrVG4FhyHORJMRtmQJC8BmFILNE5yJ+Su0ECx0o4MGma&#10;3EAtQtfAFUyUtUDY8KeVVPe1fLdFbY8sEFkgskBkgcgCkQUiC1wWC5jbtm07fPgwE9/kQQV7SaAr&#10;lmq9US1VSXY1vzw/R96r/BJJq/KlslvOt/l20g0qtUqhVvbgNwO92qgvuW6pWFwu5Mm+RWBV0gzU&#10;K1Vcq5o+iQa+49clIlGhM0N1LPgS5AcoPHny5LFjx9atW/e6172O6XggIxBWZvY1C9EDTlsGKlbd&#10;jpGCYX5x8XN33106Ozky2A/t6lbLBDlIZrLxVIaUCcugTpVrTEFPBdMR6BLMtValYmHWrjD3rGB3&#10;iY0lAWLDDF6sS5oxUTiEi6BtuQayLnQsfC0Lh5NglgNvv/12LCxuXpflgl11hVyzDb/qrlRU4cgC&#10;kQUiC0QWiCxwFVnA3L59+6FDh5gu37RpE5PgEvkfrjFfrpFrlUxTCAkKtYoTeASSiifT60dWrxte&#10;05ZJk8fKKZU745mRtWv61o0a2S7m+Wk5zCrhWCulcrWk6EqfNFuttFuyhMpX9hQUC/iDcwXCclLw&#10;69GjR4kA8NrXvhZUDV4U7SnQUAWJZX/H000VPsvV/LnZubvvvsdZKm3dvWtopL+8OFudmW9PZWKZ&#10;zEKtsuRpDkG4Wuxp03UArnMLpM1aILHX3Ozs/PxcPr8MCwssVS5klhlXIthzIV0l7CugNsxMKwA3&#10;DJ4lTlrSHKGWZRHOGETL/kBY0PArX/nKLVu2YN6r6J64vFWNIOzltWdUWmSByAKRBSILRBaILIAF&#10;zrGwzNTDfYIaISaFhpwvVpqVqua5hNjKdbZ19fatGiCo1Oj60Y2rhoZjCcupFvWFfEdgDa5d071l&#10;TaprpJOMXblcMpuOJRM4Q7WSGcDBKi0BYFQ4V1HBSiIuyUALHISkZOadjeDX48ePr1mz5jWveQ2g&#10;VtCtomBZjEDpABwSiZkIWskpNj87d8/dX4b+3XD9ju17tyXdRv3UWavmNmOxRc2pxDOuo07RaDYK&#10;xcLM3Oz84gIMMdoB+NBEMklMrd6+3lUqeNaqwVWr1q9bz3kxAvGzCKdF2CyqJNwwhQBJsQwLxKpI&#10;I0RfK61YicWlReQeu++++0C9r3jFK6C3Me81e7dFEPaavfRRwyMLRBaILBBZILLAS2eBcxAWEAn3&#10;CVkISpP0qrVAjxtmeyZL/q2Ons50NptOZlLxpO7HrZjpNCvu8oJ/diZYKult2UZ3OtYGro0ncKFq&#10;y2ZyOYpCjRqz7GpdCUkF50nWWYF9kjdLaEt2xgUKsAgLe+LECWoChAVBQmdKWgTFcBqeqVm6QrDK&#10;U4yiCkv5b9zzteXpytCWtTfftmvQNmqHT1ZmlwuWUWlLVVPtKsMWfCrJbIuFpeVl1jmqv5fsDX3g&#10;1A0b1m/YsGHdurWjoyNg88HBVUR+Xd9aQiALliVaFkAWzBoKDCRGQRhFQRIoCHKVbGQ0Cgj7wAMP&#10;gHeBsLCwjA1eukt4hZccQdgr/AJF1YssEFkgskBkgcgCV6MFzD179jz11FNAWFQEfEM3CrLMxu2O&#10;9mw3sauyGa/pLs3Onzl56vCRIyfmJp4+sm/s5LH8xFR1ueBoOoLX6pmZZr5UyM8vebWSRlxWIw15&#10;GrcMULCh8lfJhL6gWBbJaBWqCCQ/FnP3p0+fRpgLskRIQIDV0JefFUhYigXBEtyVkFgISxcWF7/w&#10;lXvOFKfX7t6464bdCd8qTSyUl1CzlpOBlgpietBcdAqT5QUksAkzRjLc1aNrR0ZHVq9e09fX39YG&#10;yUoyglQrf8K5HLNUSaoKsJaYryzDrQWhMNUAlYLyERiIRxewleZI04C5EuyWLYwBHnzwwYiFFUB/&#10;NT4YUZ0jC0QWiCwQWSCyQGSBK9kC5saNG9HCQh9K9H4wHCvAR9YBmmC1sbExJvdZzpw5Mzk5eXrs&#10;9NipU1NjY8vjk+XZhaBW11VSrPrM4uLZ+ZkzywvTxGkFjdbqTLZDmJI+QNyeBO2p5AXPhBoQcMM3&#10;5+KMHMRZQLHwoK9+9auZfBeZqewmR4kCVf5cWFj48pe/vLiwsGH92i1r1+rl2vLkTENFQqhRn1rd&#10;aXjNcuDVNSOWSJOEq7u7lyCuuTZcv2KUA75EG0uLWKampiYmJmgg/mSyUA02zs7OSswE9AxkPSCp&#10;gTCyAH14VlAsiFbcxQTChhUGwj700EO0CHeuzZs305ZrFsldsw2/kh/7qG6RBSILRBaILBBZ4Gq3&#10;gHLnOnjwIBANKlSQKxCWP4F3c3Nz4NdTp06dPXuWdUCb8tMvlpby+Uq1jk41l0h1JOPttpnRvVJ+&#10;aXZpfmx5abJcmStWFvL5WrWqBX4mnZOgqqIikIQFIg9QWtln/hR3Ls4FjkRIcMcdd1ANAbihs38I&#10;eWU7EPaee+5BIrB6aHSof1WxXJ1ZXIDeNSqlWD5PglwDxBuLG9lcrruvvbs3lc7ohgaFSlsEsCJa&#10;AK1yUqAz39hh//790MBHjhyR7QBZ9qH5hNwCyGIi4appDtZgI0VRbfHuChlH/gTdPvLIIzDNooWN&#10;3Lmu9uckqn9kgcgCkQUiC0QWiCxwRVnA3LVrF7gNfAk4g2Vkhdlw8CuoDg6SFQhFtsikv9CNbqCl&#10;O7pG1m1cs3oUCJty6vFmzWrWi9XqQrVeCoxaoLFOhlfSwjLnL2pXFdu1FQ6W9kuyAIlRIFFgAayc&#10;RWAlUtQ777wTLaykyJKQrisBonCxIEhY2OXFxTXDq/sHhouOO1PNa34TOjdTKCWcBofbgPKO7mRH&#10;p2bb+UIeunX8LLB8bHx8fGZmhtYJn0pLKU1iDoA+kQrwJxvZDUQrcDYEstSczAVUCfDKbhCxEnJB&#10;GiLonKIEwhKRgKBaEYS9om76qDKRBSILRBaILBBZILLA1W4B87rrrgPC0gxgGVQoAE5ISoCdRAyQ&#10;Foa5Ut1G0w30TGfPyPoNXb3dbrVUmZ1uFgudCZsp/8CKJ4lL0NGBcrXWrOFPRZAuEJ6wvMLvipMW&#10;QDCEpxKUAMAHhGVBSACEZeJetAfnSQhCLlaEBDPT0+vWrB9ZswFfraVa2fSauUYzRThaAiaYJrkQ&#10;iNRadd2JudkTp0+fOnUSYApsVZ5erSQFzPXTZPQSoEzYXyb9gc40XOLCihEAqRzC6aanp0G9EpQA&#10;XC7ZGSiHQiSELVaiIVSYfZ544gnOAoSNWNir/SGJ6h9ZILJAZIHIApEFIgtcaRY4B2FBiuBXvqEV&#10;JQYq+BJUx0YwGZUWxafiNQ0IUZ1o/nrMrjQqc1MT+bk5p+H0t2XjyUxHtn2gb2Bkzepcd2dTC6oK&#10;KSqwCMID81EaKBYKFggbIlFWOK9EgUWWCkUKhEVIwBbBzULBCg0camFFSACEnZiaHF2zZmBoqOH7&#10;pFYAV3bEiAOWDJyqB/z2AmDm5Oz00dOnzs7MFCvVbFuuv7+fOAO0TmIjiNoVBL+jtVA9cdgCUgu9&#10;KmdnZyFo+Qkrsc6x1I19JLqCxAuTvLIc+/TTT/MTEFa0sFfahX/Z6hNpYV82U0cniiwQWSCyQGSB&#10;yALXjgXMnTt3AraAYqBTQBj4VXAbyJVAV6A92FDMISyjituvAGxQr9bnlxcnZ2dm52aq5ZoXGEnf&#10;jZvoYuMDnZ0bNm8Y3LgOUOzbhCPwJQoVhQgXS4FgWUE24q3VmvDPcl7lLnb6NEICgmqJFlbUC+ep&#10;YNkeamGn56aHVo/2DgyaRNpquF2pdH/fQKqvLx3TqpVac3nZLZcW8otz5bKWzvQOjqzbtAFalGhZ&#10;FAJXCoEqZLM4sVEfBAZUA/mERH6FScUU4F2J7dXK+dXgV1AsOFUiwlJUmBRX9BKUCbdNi8SdKxIS&#10;XDtPVNTSyAKRBSILRBaILBBZ4GWwwDk/JJCZzJsD6SR0PzgMSEcIVVAsMln+ZDugDXBGqlcgbRE6&#10;cmFutlZfCLTZwDhdqC6Vys1iKVYq9trmxoG+DatHQYroa0F1HAV/ySQ+ZwEHM1lPsCqwbCgnEIZV&#10;kiAIrhVQKE5gFzTEOVxrmirclq13ZLOjfQOrh9f1bdic3bK1c/MmPZOul0tBYTnrNgezqS1r1+zZ&#10;fT3+VbfeeitsK7FgiZNF02gmkJrzEpX2G9/4BsGwiEWABUT4K8lvqS07A3OpPJUEwoL1UVywYBOY&#10;VyGYQ8Y6TNklaDtiIl+GWzk6RWSByAKRBSILRBaILHDtWEBpA6S1YDWwppCIEi5AgBfrTLKPjIwA&#10;41ivGEFRc7W40ZFOdyfbutKdblvX2Wx2uqu9YsX7dSs3Oz3/2H2F04c7/GBNvGNTB1FYV3d2dFNg&#10;s1TRKo2klejo6iUVFmUCcEGQkJRAwxC2gh0lWQDoUASmQgMLPRyG2ZKwrAR8TRl2VzrT2dmeG+5v&#10;37E5vn1rffWapYGRfKbDNeKkdu03tR1d2TvWDt21bnjzquGhrt6uju6unj49btecamDUA03Bd5y3&#10;cGLjG7Qt2gAJkQvgJhUCFQbQwyKLcagGJC5iBhHXCo8rMJdF4oiFtr127qeopZEFIgtEFogsEFkg&#10;skBkgZfBAio7F1Pe8IiSXhU2USXWisfFj0r0r5CLQoiy3SbfbBZBaa6jHRjY1YPaoLXsXrt668jI&#10;cHtbpZSfK+YbhqXh2hVL1u1YuiPTM6IEssOrhnp7erv7ejt6utvbcpQmIgHOCEoGL+L7T0Ar0lkh&#10;JBABA3hRNAysCJwVcpR1BLuf//znmfRHO4tT2sDAANiRckRWmz97tjg35xULWrMB3rST6Vx7dzyW&#10;qGZyEKPlSmVucYmss7OzM6RkqFVrrqsEr+JqFoJUzgXIBmpTOOBeYL2EgIWLpXoSF0wEuxzIQrUB&#10;5Ww5cOAA+8D4btq0SUQR1+YSMdDX5nWPWh1ZILJAZIHIApEFXlILmEypA2FhWG+55Zabb74Z2QCk&#10;I9PrAEEBi4AzKFKRsQJVh0fIbzWC8/6mjRs3b9q8cdMmkmmtXbd+17YtW7dt7untKOYXlian3WKN&#10;qLHrVg0aqwaH149uuG7bdXt279y5a8P69QPDQ32D/cRWFcZXsgZQMpwrQlh4UPAo2bmoAz/JLLyQ&#10;mgIfpVZ8Q5R+5jOfwbmK0LY33HADVQK/Ug6lUfJAV+/I2jXUbgjyuOYGxXrCsHKJ+JRhgjor9bqn&#10;BbFEIh6LZzPZPmIr9PRhBJoPWqUQ+FRcvoD1QHwoWGwi8QeECcYmnCL0TsM+kp0BE7EAZGGIiUjA&#10;/uRoiIJqvaR3cFR4ZIHIApEFIgtEFogscA1aQP/RH/3Rf/iHfyBH17vf/W50ohISFcUqck8WYKVg&#10;R74BlOC2TFtOSQ7iCRXolcBYBChQTKSfM4LBbKKrnC8/8NDiA4/VF/Ld69dd99pXlV55R9DVtmDr&#10;RdeLW0nT9ZUHFUmzSio0FVPwIFGhMJnB/9a3vnXvvfcSjuA973kPUFKoX1AjAJFZe5BiGLuKOuB3&#10;9Ud/9EewtjCdd911F3CTSrKP0KVZ8oL5jbZayTh89Mznvnz60ScTHdnhHVsmd+5K9fQUdYNP07KK&#10;5TIxsQzf020Vs1Zy4Up4AaGfJUsZppDYsRKFQMI1KE66JcMIiWTQMxCWChB768///M9p6Yc+9KG3&#10;vvWtIOAwPNm1dpNFLOy1dsWj9kYWiCwQWSCyQGSBl8EC+g//8A9/4hOfYLL7fe97H9hRgmqBXIFf&#10;Ml0OaINTFAISHFZvNhQNaZjEdxWxgYS+gntsy8SG4+bA/JL91JHZx570A2/T3p0d7/rRemfum2dO&#10;fvGRx4qlety0yP3acOvoaSWalWgJ+OakRNSiApCge/bsASYK+cqpQYqcQvAigBLsyJ/Ayocffpij&#10;kKjiN8ZkvShohTMGLluW1qa5vUuF5NFT1vhkb1t6dONq78abs0ND84Yx4bgVy3Z1hZ7B4pmciuFF&#10;S8VlTUINSC5ZFAss/ET5VIkTiVpAIhXwJ7AVRlY0GMIcQyd/4AMfILzuBz/4wR/6oR8CwtKcl+Fy&#10;XoGniCDsFXhRoipFFogsEFkgskBkgavdAucgLPLT97///UzfQx9KnCnApQRkFT8qtgiuBcmpBF1E&#10;VHWdwA9gIEU0azOXbuvDbZnNVqx7Ym7q2/dNHj7ApPrIXW/QRoc+dmDfn3/mszOFKlP0lql7gWsE&#10;Co+u1LZSiPhFsTCJH0pgxcSiQA1JWcHW+GCxHdYT7AhUkmgGEsTADwxOZDTqHbXGBt3YYBijydhA&#10;eya7Zl3ftq2Vrs6TnnemVl9sOpCtMTvGGShfICyHi3uZnIWzcwpgqGQUk2RjobgCOIvqgF8lXoEo&#10;H8Div/zLv/zUU0/93u/9HiwsEoWr/UZ5wfWPIOwLNl10YGSByAKRBSILRBaILHAxC+jveMc7Pvax&#10;jyEn/Vf/6l+9/vWvhwRlZh8YJwhSsKM44EtIVEk2qwhaZt3JFguEtVoT68msrQftdqxf1/uAuvv3&#10;H//mN5bHTvcPjMS3bf74yWN/df8Dif6hG266Mdee0XRf12JgTQngJWwrGgaEsKRyhVK97bbbwIuS&#10;BEvyYMFurgx0Rd1QwRIDC8yNnJdQrxJZVurMCsID3fNry0W92ehPWN3VUmp6Ml0obu7q7tm+Tduw&#10;bqYtd6LpjJerDR+YTjKvkqgIOBxeVkCq5FxgHYQqEFYMwrekGWML5KtE5pK8XBTCdvJ4vfe97330&#10;0Ud///d/H54bXjkSEkQPYWSByAKRBSILRBaILBBZ4HJZQH/729/+yU9+Egj4W7/1W29+85slnhT4&#10;j28hFMFeQsQKdBO3fUXQGjCdKt6VSgJrmb4b2IFuOa5drfbqfnp+7szXv3b6oYeypYa5ZdOnp8a/&#10;OjV125vf9u6f+amRNcOa4TtN5RQlE/QS+X/fvn133333pz71qTe96U1QwsQBAEmLsxdnFwpW4Cnf&#10;IEvCuP7qr/7q0aNHf+zHfgxF7/DwsEgd+JUKa4FbWyovTi84gWOZzvz+J8bv/lLj4JEbrFh6/Vpj&#10;29bmxvULudyiYXpWHCDtVhpyChG5SmQxFjaKvFVUE2Ed2ELdREggEWFD0jqEsI899hgQ9m1vexsQ&#10;9nJdsKuunIiFveouWVThyAKRBSILRBaILHDlW0DRn8IsArxkFl48mcIgVsI4qrxcrXioEjpKLXaM&#10;ZLOWppvM2bs+ubFcP1iolBdj2hnbn25Pdd54Y+fOPY1Gvnb0aN+pqe0Vj+BSa9YQoWBwCGf/0dU4&#10;bA2T/mD1aGdP9+DAwOrBobYYqtQEZ5G8A+zAChwn6wS3AsuyzqQ86yI/5Zt68enr6xkYIKRA9/Dw&#10;Kj6rV4+sWrt+/a4diHG7hwd7V42ke4bH6tYJP3M835g6vaQfX+wdL402jEEyihmWqsHwSNfgql51&#10;wiHqtloF0urr7GpHaAvDKo5lksOMkxL6gEX0A5KDV/Ari2heRQ7BRsD0c2RnuPLvj6iGkQUiC0QW&#10;iCwQWSCyQGSBK9AC59K3Kv+neByceg6dthCb0JkS4V8ITvaGNBWlAWIB+YZJVdmq8suVUkl5fqE3&#10;8FwvZmUGekev27Z601Y9Ea80ysmEnoppTPD7DU+DqyUWK0u9Ro7XAvEPSqVKrdZwlfaUeAjoGcga&#10;wDesMOUzvy+U8EpKT2AinmDwwyqtl+eFmWxbuwXAc0WUZtKxVNKzzYLTWGhU6rn2mm1NTIxNHNqn&#10;zU61OU2tVl8ulMg8BsGrB8h8nUazQWnQubqmkt+KY5kEIpD4WZJvVnjZ82p1BV7jqEqRBSILRBaI&#10;LBBZILJAZIHvMwuci7e6EpxJwtVwclyEBGFoAmCiwFbEBqyEcLbZqIE/0cy6jldoNJY912nLtG1e&#10;v/GO1yQG+zXTH+lIb2rP9hgWsQLcIEaMA9cHJuogTXCob+iaZRDZKlSUhqoASa+w0u6iFhCFLjCT&#10;f1oyh5aTWQttKzZUw52L3LDZnt7ejv6+RFdHLWkXY4Yzurprx/ZELrF86mjj0IHs4mK81mrR4mKj&#10;VEJCUS6WCiByQHVRtVEQvEgpBMSLrcSdKwybINW7ZgWv32dPRdScyAKRBSILRBaILBBZ4Aq3gEoT&#10;IMmuhFaEX5T5esm5xXQ5f7JRBAaC5wS2SvApCQLAUq3ColYCX/lmEZ7AR97a05XdtMF87at69u4e&#10;Gh5ERbDBC1IO6NPMK75TsaQED4D8TaE1zaTiqYQdVxGpxIFMwKKIcUWGe56qUs7bmrPX1DnhSqkk&#10;rmatnQ1NfUOcZonVmutI9XZr7VmvI2ts2LT5B+7ccusNSUsrHzsan57tN8yuZLI9Fk/Ds+rAaYWP&#10;gew00216gHVayp+ST0EWdhDSWowmFYvw6xV+r0fViywQWSCyQGSByAKRBb5vLHBOCxu2B3ym4qQC&#10;6VoolmxVxLdiQYGK7lPgrIT0FzJSdmZjIhPH66mjrZ3EVn39Qx2DQ/G+fmNoSLtu6/Crb9++a3d3&#10;03efPqIdOqoV877pxZiCb4U5gDtlMt4y+dI8RaSecx2TuAdCACv3rBXLSrDYWgd3PsOC8qeCoABK&#10;Ag04/MMvgFmwOdENmol4MNjfuWfnyKte0bNxY7lQLp0629Vo7uzr2jw8PEIbVYYt9Ljn8uuSu4tm&#10;0kb0r7RdwsGqxiZILvYdFjbE1hGK/b55MKKGRBaILBBZILJAZIHIAleyBc652Ic8YgjCVAquFpAF&#10;vIpbFSECRp9ZWCcCABvDZf2WDWvXr11HjqzhNaPDo70DQ3a2XUulG+1d2R07BrZuZbL+5ONPzD70&#10;oHbq+IAdpK1YXCccgG+4ng53C+0K3FTaViU/FeWA0LGh2HTlSkjKtvCq2lPh3JaEAGysICxfCr36&#10;AFj+Na2YrxsOn4TtD/Tqe64feu1dRufA2aNnKsePrze8datWrRtaNdzfB/Pc3tne1tHe0dHV063a&#10;DoKXZgLo8STDJggtBMRHrlpX8s0d1S2yQGSByAKRBSILRBb4frXAd1hYmbIPZaaywkZ4WRhHQBuk&#10;LHgO8Lp69eq1rQW8ysKfLAPDg4NDA/2EBujo7Gnv6sh2xBNZzYprelxL5grJxJlG+dTsxOkD+2Ye&#10;ekA7ccLwg4Rupu14Jp7gO2GRT8tOtIK/iuM/55VIXqGQ4LxrIHVDZCC+VvINNYocQEFY/rMMIn6B&#10;X2lk3CLpgIWLl24FtXRSGx3tu+OuNa94nW4mFg4dahzenzKMge7uNaMtcD4ysnbdOgXIR9eAXGm1&#10;IFf0wcJAS3SCZ+PXKIDU9+tzErUrskBkgcgCkQUiC0QWuKIsoGCiVOg8l38BjrIIlASxMYHOlDpI&#10;TuL5i7RAcqumE2zOWqm0boE+FfHZ4kfNuK9Va+5EtTLmVBc1b2Zm4tSDD+Tve8CtVDXXA7Nm0CHE&#10;yexlk0jANhT6lMBVcMChYuE8selKpCgSVYJ+wYgmWvEURFQQ6glgYYGwlmEZbPL8ZMJuWMaiZunr&#10;N2+/464Nm7Y1l/PjTz66NDcHZZvJIp1VTWspgVUYLxZBriKBDW0SodUr6j6OKhNZILJAZIHIApEF&#10;IgtcUxZQMaFosKcFjh6Qj6up61UtqJG4YMUijKNguGeDXdmY0hJaYHm655Kgii8gr9pVo6ggpeU9&#10;f8yJ1wc2VIJE9YlHE1/8e+sbXzVPHzLHT5qHDsfOnHDnT2pLRweWTqx1l1ZVxvUTj7TPH01P7m+b&#10;O2KdeoyPN/mEMX9Qnz+gzR/QZ/drhePB9FPd7uS66sxQcSJ2+knt7FPW/GF35unG/P7a/NPu8tHK&#10;zD4vfyBY2GcWT6ZOPz5Sn+2tz2byZ9Mnn+7Kn9YWD2gbtdWvHOrL+ZV7Hyh/9u+0s6e0RM5L96St&#10;bBJ/Ldt2Yyr/wkq0utKj67wbZWV0LfF+E6c0RRW3KO1oiSwQWSCyQGSByAKRBSILRBa4LBbQ3/n2&#10;H/74Jz+xe9fuP/zQh974g29ScgLl/4Qy9dLKDyMJhOpVgbxNTStNjv3Fn/ybe/72H950/c272tub&#10;R5/qD6qxrdsSPe2BqVdLpRqe/wmTcLCTJ08fOznNpP0Ne/eiXiCoVSadphAlKkBnAKbE9wtEqAU4&#10;WuUL+W9981vuYnXDpnXrNq6Pp5NNonSBtNHRtgJ1wbkS0NWrN7PJ1NL8wmMPPULY2jVr14xu2miz&#10;c73eGfixmdnaoSP6QmFi++Ytb//xwbf8mL9qNWg+HlNMsqeZ+JyFhvhumFdBq7Ozs+973/uefPLJ&#10;3/zN33znO98JXR0OAC7NrFf/3t+N0a7+VkYtiCwQWSCyQGSByAKRBV5WC+jveOvbP/XpT+7eufsP&#10;//AP3/CmN4EWlQIAdUHsXLqpS62OQNjwqKarOeXl//wnf/SJv/qbn/uht//ItusqD3yj/PSjc7NT&#10;uZieyRmNeJNAWzZ4UVG2ZsYyHNeJ2TECETgOycCIk4WUIQhsFTaLQF4EvmLxXD+RjJMIwXDPMZwt&#10;5K1433MOXgERu0iCq7tOYFtsDZoNLZuNEbzW0bQGOwdaytK7yelQa9YXtaOBNnDDbTve/Yv2nT8Q&#10;tCdLpKU1bKOpx+3EJUFYdsYCU1NTv/iLv0jKXIGw5PG6ZonYCMJe6hMU7R9ZILJAZIHIApEFIgs8&#10;rwX0d/3oOz/+sY/v2rXrjz70oTe84Y3PAEAfOvOCB18MkUhwWTlk5T6Bq9UalT/4w9/7yN/+7W/9&#10;7C/8i9fc6Xz17pOf+0T5xHRnyh+8rkO/LuHnnCRAVTOKCTtnVFW2rWYTJAoAFf8yQCzF4q5FajAC&#10;ebGdtF6spJJJfnAc4nV5Bs5drbhcCkO3cKQKE0t7FK+sNsHiEkPAbdarjYaBdxfZXx0PNzJb08uF&#10;4vi36stOcvC2H17/s+/VbtxZAylrsUSA19n5IWmfF5NhisnJyfe+971PP/30b//2bwNhEdeGGWif&#10;95J8n+3wvOb6Pmtv1JzIApEFIgtEFogsEFngZbCAuWn7lkMHD/YO9r32rjtxw/fE+wk8yH8XWp6D&#10;TRSwch5kCRytXK99+d5vHDh24tabbrllw0Zzdqpy+njz7LQV89I72xOv69dvTJqbAn1L4G317HWB&#10;tckK1mn2ZtvaEtM3GLEtscT2pL5Oj22OxbfE49uTNlu2JeLbktpaTdtssj9brE2mvcGyNsfUZ0vc&#10;2kqZlrXRsrbG1Qobt8W9Nb6x2Ypvjic5fFMivs6y1sXMTUlrS7avnlhcLsxM5nUr3TG4ym5vdz0z&#10;qBtm7DuObivVrhezg0RUgED+0pe+ND09fdttt23fvh3XtGsWyV2zDX8Znt7oFJEFIgtEFogsEFng&#10;mrWA4RTLuq/FdIOYAEy3AzhczXdac/IXY2EvCG0viF8VdUpMrVQilUgSbQBGVovFtLa0a3q5lKd3&#10;+jPBbNHK22tsbbeh7a2a180b1+va7iC2x7D26OYePbbX4FvbFdh7DYP1m21tl6ftcPS9hrbH0Hd6&#10;xnWesSswdvn6Tl/b7WvXB+p7R1O7ztF2etr1Gn/yKx/tOk/b7hg7KdbQdrjatrrBT7s1badu3RA3&#10;fnBg4PbOcjD25Fc/MXbP3dr0TELTbWKCtZZnm+JiRoDoZWdJPAvMlaQM1ywFe80+V9dswyUw35Wz&#10;XLMXImp4ZIHIApEFvu8tYN6+cfvZ48dH+gZu3rN3sH+g2aiTIavZbDgNvi+wNC6yPHtXmEg2IjRd&#10;Xl544FvfHjt2eu/6LXv6e83pUxMHH21ry2e39ow3SqXqYldP2uzRtVTF04q6WfeCkm41fKPq6xXd&#10;aARGxQmKmt3QjJqvlVn3DLZXvaDo6GXDqrNnYNQ0q8En4HCr4lo1zWZLTbccjV/Nqm42A71CUbrp&#10;6kYtMMt8dPaxOYTDK3pn3IgbxdnS/Ik5eOOBzi6zs4M0uGUs8cyyso0XswN3DDlp5+bmYGGXl5dv&#10;v/32rVu3EiPs+/5Oeo4xzzXb9qjh33MLRJMA3/NLEFUgskBkgcgCL5EF9D/96ff+1d/8jZVK3PH6&#10;uwbXjORrFVcPak5TYwb9QsvFXgmyPUyIwLpscU0XWvLBb9538sDx11y359aetvW16fblsZ07U203&#10;Xf/kg/dNjS3tfFNH9w92xzfX9WBWi0EBB+heNd/D8SoWb1UCNWuLCVVBbFG1GtTNb7qupRy22FH9&#10;pHMEpyMXFzuocysRKy5pDiBWJzsXwb0IHdZK20VIA11zA81nVR1qepreCDK5uf7iPd7Bj47npxPJ&#10;zXuX127Ax2t8+TsU7HfzOiRsAnnIKPQjH/kI5Osf//Efv+Md7yAzwkt0/a78Yr8bo135rYhq+F1a&#10;4EpzW4xuv+/ywkW7RRaILBBZ4KqzgP7xn3v/Jz/1t8XmspdJz3lxL9He8PyY6UFvkrJVuUa1/Lpc&#10;hRNJCGvo4MtnlpWvq3/iwrUiDCrcZiUAF9edUmNUi22qVW9Ne9ty2g0/sb3vLT2nTh069I+TXWX7&#10;5nd262+IVzvdeGJChUIgmoCCq6SZterNWiIJUL1IlK9LDP6lki5ccHE0L+gJ5rvnPj01+/HCwrj2&#10;qJN5XE9NNfSmZ1cCvZ7wmwkXTtbykm2xjppbvGAx2ATkCoqt1+s7duz4uZ/7uTe/+c2kSbjSXu0v&#10;25165WMIieDLVUPHzIpIQWQqXFZogvzJPuF1lI3hnuFP4Q5hCUhKzhvg8WfDb2pOEDNj/IpwhygZ&#10;hL5Qd/wz9zMjsJa0nHGbG3iOb6shJWWGWZcl5LAoVZ69XKrZKYdDVlZVGkJSDzkp6/KrtIstGEoS&#10;o6gmtBKgSF7oK2q5VDtcUZWPKhNZILJAZIHIAs9hAf2L7/nVr3zy7/RmoW14VbN/xFs1uqShWfVN&#10;K+byRm959HM8UQJ4m5LDlTfYcxt0pXiU9Zhul/3aI08/cfLAsTvWbn5dT9fa8lRmaWzdD/auf+/q&#10;mjt26O/HSvcHIzuSw+/I2DfaWqoc+CVdhaXlvEnAbODXdYP39EWw5+WCsDTQaNOqg9rjzdnPjT/1&#10;zea+Ka3SuTZYt8tPty+bVslwjKRvkJ+rrut+IlCBuS6wCLCQVz55d1/96ldff/315PeKIOyV+Rwi&#10;dwGKnZsxcN1KpQIUQyXC9UI3wrqCm60/SU3Ht4C2UAktjQrR6rPbKCU8G8J65KbDYVBHGx7TmkZC&#10;S7Ql2xOkqHO0Euoarda0Xd9C9OKRFpngxBX3n5QjN1gIo188hJVWSDlS2/CbhgNkU6mUIFQCNst5&#10;+Za8fSuR65V2n0cQ9sp87qJaRRaILBBZ4MVbQP/mb35w3yc/0ZZfXLthXd9rX915111LnV1LnpdS&#10;hJRiPmFm1JtbYku18gpccJFXWvgKDNdN3yz71f/+F//r7k994ed/4M0/f+Me++BD4w/cnbyhtOM3&#10;NmrD84tfmj/zf2ulBW3oB2Prf7xdGyDFV6GhVUwbGUDcUOljgdJNPbhwkK/nQ9TnV/ZCrllqH2Bn&#10;4Nl6s1vLtzUeq9z/D+Onn9BWde3Z+M9/KbFu43Jb+7xTi1ueClvbDOqunrQVV/fsRcXtesaFi7c+&#10;SQ2y2SxtuGY9uq4iDLF///4vf/nLp06d4goy/Ojs7BSIxlVmRa6sNEf4yJVNC4PKrUS3rMv2kLyU&#10;x0T9ScBiglfosbifjNfi2Uo6V0slm7Gcnp1qzi2mCqWOesHI14MKMeRiDB3tOLcQYFHcBCXRMSsX&#10;Iz4v1ezCIkuZ0kBZFhcXz5w5MzExsXbt2rvuuuuWW24hm/TK217gu2TuwD5X2n1+qXZ48V1qVEJk&#10;gcgCkQUiC7w8FtBPfvaTM1/6qv3UAbtRG3jVrX0//8+0jZurZiwlUPUZ6lP+UrFaL7VevuYY3gf/&#10;+EMf/t9//evv/In333Vn8NBXnvjsh+0bJrb9yy3e+uXYKS//YX3flxa8AXfPu7Jtt+e0Pq1uzLi6&#10;l1CJFtQZAdAXg56XWp2L7W+giIVXbSZNu0dbSB35/PzMF+qd86tW/ex7uu54nbZ+c00x0E5CJS8j&#10;aMNFAGyr9HDWVVmstVzL79Erv+3h9cID70Mf+tBDDz0EWgWrvfGNbwSuIQjBG499VKaNlpZAPRYr&#10;bscQ87ExhLbherglBIjnsK9OSjpm3pMxJ5FcjNsntPq+YnOs1m8NLiQL9Q2+t9VYyi1XzVIqaWcS&#10;CYIgUysYUMl4LFiTRWQPL365GIRdWFi4++67P/axj3HSt7zlLT/5kz/52te+llkFMYIg1/AmB8Je&#10;rvq8+BZJCVf+7Xe5WhqVE1kgskBkgWvNAno5fzZ26FTtK99++nOfK1r+9h99Z/8bflAfWosEFuYQ&#10;8avygFJ87Dm6MxQSrORcV1rtvHcGcG+5XvyDP/2jv/3ff/3+N7/j1+96rf70/Qfv/sfY7ZNbfmln&#10;dU2xvRxoj2ZPfHzqyNHFnlF9+7sz6Rt6g7bZkl5OoYRtRffC7+qiGtbLdMU4j+UqCUUQTwd+Z/1A&#10;bOETxbkvzs8O7t75lh8bfuO7tL5hHywNzlVZv2xd1ekCS0iShSydcFRX2gTrZTLb8xdz5WMINcnQ&#10;Ilm//vWv/9mf/dm9995LTImdO3f+2q/92h133EH9QWZyEUOJiIC2lWwo4DJkLkN4By4UxBniPLkN&#10;2MJN1PBdO5aMN+Lp6bj7UGPsk8fnH50Z0tbUepv2TanMHR3eJt/prJtZnBqtuJUQLj9EjWJ6wd/P&#10;Xl6Y2cO7NOSSEVF89rOf/a//9b+C7JETvOENbyBzMiiWmggnLZg+bNeVdp+/MDs8/20d7RFZILJA&#10;ZIHIAt9rC5i/8a8/kOrrj6fT02fHzhw9XCkU27Id7UOr3XjMRCP4jCeKQpAyhdrSAQq3FDJMK8mn&#10;8OUnK07DWSguffO+bx94av/mgVVbuzr12fHSxEl3pDhyy3DQTpSAppkyU7ZXmCktHdE6c0G2s13v&#10;sDSriuZOBRDwcSlTQlxd1eCl+qCbAB6gwSUhrmvWUrlsux6r5fOHn5rRnHpXpjfeO6In4j78lxaA&#10;YQ2jlej2WYsAFOHJotenWON7fZM/1/kBrwI9IVlhHPP5PMhstrXANQJk16xZw09cTfJT8C0gUpaV&#10;F1/QqmwM7wEZuoSobiXc5P5hbsG2zJhjWnXLmLJqT1WdMbej0kdEDTNuZbvSHcPZ3KpMui1jJI10&#10;QrGwIV6Up48/2XhZFiktLDBsDrAVQI9EGOMQKm5mZqavr49sHRhHAL2Ae+pzZc42XOG335X8aER1&#10;iywQWSCywBVuAfODv/nbdiylpdK25zcnp/MnTuuOP9Q/0Fg10HpNm3h0iewOpgVhIBB2ZZPOe0Os&#10;pKbESdltuovF5W/ff++RA4d3jq7dPdBvLkwWx0/5o6WhPVm7u+AaFStet9q1eEV3TnhmXo+lkrHB&#10;nJWNa76leSnNT2pWRnP5M3GBT5DULulzwUL8hKHSOiQ1zzIR3QYoDnNasjeTSrunFyszy3o51tM7&#10;qvX3enEb7ABfCz4NqbiVKwCgELiEukBhzq7N5QrHEILABHSSTQ3kioKZhZgSx48fB8CNjo6yA65d&#10;bAHJcX3D8MBAWxa2sIQr/Coxg1lhIzqElSGE+VO2O65eqVWcZr22VIktmNa4mT9U9haM9kYvPG21&#10;QSzkeq4np/Xrek7dj76Dd6UnZ6SEULR6Me3pCzC7IPIQf8ufxDYGtmKQtra2+fn5qakpEG1XVxfI&#10;HjcvLCPp6DhKSNkXcN6X9Lm40urzkjY2KjyyQGSByALXlAXMf/3Bf0MsVS2RzGbSHfOLs0/tLxWK&#10;Hd1dsb17VIopwqmemyVUIlDe98JBCQn0bA7yHGxtvdHlVd2oNZZK+W8/cN/xw8du2brj1jWrY0sz&#10;pcmT2hqnf3vT6JsPDKdmN2MZLV1J2aet8cerZbOWHs1aWcMpN0hK4NaNekPHJdutBc/+eFXNqwbf&#10;/eeChbCxXksF5bhbtnQv4zZijWXDqGebWttI0R8/OF+YbrQNrI+PrKrl8K4xrSYixAuj0pCfC4ER&#10;Nokg7BX7UK2kEk+cOHH06FGC+G7btg189sADD5RKpS1btuDahU4ACIvvlNz55zGgbBdfK1mRHViX&#10;JG3Ckq7kOFuq1nSgeYyWmvmKvqT5E9rykbK3bHR6fYER5CuLZTef6LETg2mtTXOTvttQ4RFkEb4z&#10;JEovaNtLhW7n7R/+yVM8Pj6OSyJGoEWnT58eGxtjIwHjcFVkSzgGoBpXmi/XlT8JcMU+F1HFIgtE&#10;FogscOVbwPytP/p123FgW7Vcpp7OaHV/5siBoDLTMzia7MxpiRhJDpScwDdMyxBnFvGGltcDLzCF&#10;UxsN1oWLYh2qSZZarebVnYX84oOPPHjy6Im9Gza/YuOGVHlx/tTh5vDS6tuGtE5yDNQT0Kh+ys9k&#10;qkOWM1PMT/vJw1b743rj3vrsg8b8A27l25Xy/c3S/V7pPr94X1C+Lyjd75cf8PgUv5Us3Wu++I/z&#10;Ta/0bbd4n1e536h8I6h923EfrdYem4s/1rAW/fRksX9+2e5JGqOdlXg26cZ1v6lUDT5hjwyiNRCE&#10;wMLfyyOJwrmpc0Ebgniu/PvgpavhpWKpl64mz1GyXCNiERw+fJgKv/KVr8SRiwAF/AkRizM+vKMa&#10;v61Y+BMAxz0PQ7lSXcBGDgEBg3qBqgJkQ3oyHP453DRwtEvloKy7i2YwazeP1czpZsrLxRpGd7M9&#10;uRyvLzYSbSlztVlPamkv5tbrnu7E7XhCSyfMhJG0GmaDoHXPHkmyJXxCw1bLXIE8s+eZ4tnka7gD&#10;jzOYlUOAsOSZA85iFqhZXNyQEwBtBcIKFwu0vdJQ7FVx+31P7vnopC+nBVqJdFoTmBIuUi1EinQ8&#10;FfbZUdtQy/F4Sgof3q7X9Evj5bwy0bmubguYv/OB3zR4B5kWCawS8Vjaby5NnJ07PbboNPp6umI9&#10;Pbodg0YkowFPmOG7BNYSqlWJBJ6ZQgW5wlfJnClkFevFYpEJRyAsSbTQwj78+GNnT525ecuO29av&#10;tZem508c9NHC3tCldVZdt0rJlK1rmbiT6Jp1vLMN5+lK/VCxNlOv56vlqXp9yvXGvea425xwnImm&#10;M9nkuznJutOcrjiX5TNVa0zX6lN1d7bSmKw0JyveTLF6tpykDSWvXHaX6m6FGEiD/ZmBwSCuIhMA&#10;TpWywlCrNEBB/JZ3ePjWDBnZq/seeXG1vyowhFQSihEiFhCGeGDz5s3cwE8++eTJkyehGzdu3AiK&#10;5d6Wm18wq7hw8S3qkRBKhutyM0jhgiBDMUC9NUPRrNb0pmGRuyOfdE41jMUg5WRNT7fJIGf49Vit&#10;2eHYvalEG/odv6E1XMtlYoToGSpGc0wFjGXUJFUKpQUr8ejKSyc1uZi71cUuE0YAtnLU4ODg8PAw&#10;FsAggNqlpSWkBdDV4HUxCBW40sIRrHwYX9xdHB0dWeBFWUDwq3KkUE8gzyxzKWzB19M21IcnWvUV&#10;voq909r3ivYgeFGmiA6OLHAZLWD+7u/9lo8TU9M1eaIIrd6V8fOF2aeOFCdP93R2tvX3G7mcEWN6&#10;FLcqX6tViWy+ErwKihWXbXlDK8hXKvHmg5JR8jhfXyouPfrk4xNnxoGwt65bYy9OzbUg7PDeHq2r&#10;Fmg1HbVtAM2bNrSkWS7pp7Vgn2ctaZ298b5Nfd1rUt2jRk93snsg0frEewbjfKuPWjG6B+wX/+kc&#10;sDoHjI5BvXuV3dXPJ94zkGvrtJNao17TKr617FsLi8sZ3W4f6K/35vC4Adg7JC1THLUBD6uZJGAA&#10;6H8HsqyEL1cFkruMN1ZY1JXf8LCGBEA9duwYAHRoaAitJ8iVLUeOHAGc8Se4VqL6S/gCQaVhM8Fw&#10;crll3BLKSMLdBGiKUpbBXrFadRsN8hvApqa9XKqYbhyve7PNjJMhMHIssJj7qLjVfLOgJYxsNu11&#10;kykr8GKOy53GaRVidQxbcxqhvkAJDKQ+4Y0Xnv15r8LFdqC2k5OTVBgEPzAwgMqC0ekTTzyBKBZr&#10;bNq0adWqVeE8wxXowvi8DX8p7vmozMgC51tA+ZIoEKsyXCrfZPXWUJiVFwj51Fucqwq/rlIJtTBs&#10;BGGjeyiywHdhAfN3f+e3SG7pNRyjgSe+Z3Wl23CHniqVnnrErTfiqXS6rxdPfIcZczW94Xu6ysMp&#10;KDZ8ecqriy3gV8ArVI0E0VRPoxfMF5Yee/LxybGJGzdtuWn1iLU4PX/ykDZcGdrbBYQ1jBpTKJBI&#10;JmmK6tbCwlT5oNs8bmtWMrazI/6qQfO2Tn1nzN7umtcZ5nW6uVMzd+pqhT93mOaOpLkjfjk+Ceu6&#10;uH2dZe2KW9tj5raUtiNrbojphl3IVxupwa5NO82yq52aRtaY3DBoJttpXhNaGtUjBCyWMTxyhlr+&#10;uRDxGAf7X+MqgquLBgOwwsJSZxhHkBmz5NzYbDl48CBT56A3qFlwm9CNonMVzAoTKagxRLErRy/n&#10;CcRFI16u15AXJO14e6qj3ehMFhLlw+XGRCXntdmkxvOVagddTqlaIqlHh9XurtbjuFzG3IZf50HE&#10;6RDZTtOp80CKsEfGkIJZRX4tW1bi2ufoEC4G9agqaJUnGmv09va2t7djAfze4GJ52Ckcm0DHSlID&#10;7vkr7YaPIOx38RaIdnlZLKCmTkCmvEbP5bzkX8ArDI6Ct4YkPTnnWvqyVCg6SWSBq94C5m/8xv+D&#10;nwgULCRSxfAc20wm27oaln7s0PTUTKAbAyPDWjpZcXhf8ZoiSJZyixbmVYCseEmz4K8N/8rbTjSg&#10;asjp+8Xl4szCzOP7npwan7xh45YbRoYREiycPGSMVgev79C6iQpb49FWkaqIFYCmYLbo7tOCccPL&#10;WbUhN77ZtHfHaxvq9oipDZv6sK7JZ8jUVlnqM+Jqw8GL/3hDRjDsO8NOsCrwhzR9yNZXxRrdvpX3&#10;jp6pOOm1O+54S5uRWnr8QHFhIbeqNzYwYsRt2kniXXCumvlRue4ZBagXuZgIIwg5d9XfJi+iAVdR&#10;84GwRCGgwrCwaGG5jmBZaMjHH38cdpagWrt37yaYlIzcQm8qwW3SzBDCisFAeCvFNuGQT+FK0yDw&#10;RjaZ6kh3ZoKMsaiVD1bqE5V2r53RGzntiFPcwqme7wZ2Ld4Y9JJpK5aLO0GTcpXwujXtqORzK3Jn&#10;CJwVXQHfK3niEM6urGpYz4tdJkakQFiK6u7uBqoi7eWbolDEorsgzNa6deugqMUaIXB/EffLZT70&#10;Krr9LnPLo+KuNAucA67MVfJqUOEhEcgG3ky1tuz7rmXHW7oCoX08ONorrfpRfSILXIEWAML+RqMK&#10;rwPLGtQDz2m4WSulG/FcpXjy7Nni0nJPWzbZ3UGK9KqulxxSvX4nso9Mico3lAwQlgWSaaWiYHF2&#10;YWZp7ulDBxZm5vdu2LJnaBUQdvHkYXN1ZWBXe9BZcrUGaa8AgjiUabWkfaDu7XeMoq93mctepVJe&#10;auv1E2uTjr0YGNXAKAV6ScPpTKv6es3X64HmBhpy+Bf7QWwfaE1PQ9jQxFUc6svwrVqlsTCxdOoo&#10;FPG6ta98WyzXtnD65NTZM0QK69u0Scul7VQCdbDmaEGj6fquozm6a0o0BkE2wtVdgRf+ZavSVYQh&#10;gLCQi0CxkZERJs25gsRABYOCa+EdsRiKWEAtnkxykwsFyzfr56FYGb+tVI0LoAwxbiydzCST6Xg8&#10;bWWsekybVRDWmSYKRrulYmgh3GFUafO/z41F9K1MkE0ltR4NPzGmRJSojoETXG0rs8F5pK+QsqE6&#10;VsCr1Oc8oBlenYtdJh5thARUHhJaQhDgqQa+F78uFLEg+/Xr1yOTFSL2ZbuvvssTXUW333fZomi3&#10;q9ICSoh3Ltc0vCsaNE3j9TJ39OinJyaOM9xsy3UbRlKNe3XNgwrhfRgtkQUiCzyfBczf+70PBLUG&#10;vA7BqWBDEw3kqIlGGhTrzi8vL42NNeZniY9q9Q8YdsrRcd3g9elLdMww7AAron8VCYFo/tio/qw1&#10;irXysVMnluYWdq/bQFxYtLALp4+Yo+XBvV16dw2BbYtPsk2tXaumvOPm8lQxyJrde1abllk4WrW8&#10;RnqgXe/OW1rDIFttS+lO0jDDx+PFN7zW94v+wJ6adByBg2+Z5UKl2lozHpTc8pnywmGcRzesu/H1&#10;2khvza7PzE3Pn51OpZPtne1aT5dv4SrueVVwheK+kOOH4mDJCCoQ55p9lV7hDV95aaAVCUoASsP7&#10;nhlzABloFQ0o6I2QqEQngI/EgQlRrETXEkSIigD8yvqzoaTAVsGO/MpuYewCMxFLxOyEZSeMlFW1&#10;tWmtsL/QmKxlmx0mqmrfapG6HIOPcuA13Uq9Sa68RHdM68Sbi8GWeh8yCUDc5hA9SwXC75BhDeGs&#10;SCAuuMPFBloMUGk13+BX7CBYGQiLBbAJ6BYilj8xi2SdvdKWK/z2u9LMFdXnJbMA7iJKAtt6+viq&#10;LZVOHz7+0COP/Y+z4ydSyfZVg5tMM+tJLALdNbTLkzj6JWtOVHBkgSvCAsqfOhMDj6X0uJ1OpTrt&#10;jGYnm1252M17t7/xB0bWr108fXr8sSe0M+NmuZGzUiHtJNPlYSB3ACt/yqua9zRUDa80Xnt8E3WI&#10;1zwb0Ryo0O5qN8/3lP8Tk/DEniUdEQEPEJMS7/2kYR+MaUd7Pe2Ggf69e2JBemqfM/7IYqB1B1qX&#10;prdpRlwxtniyGKlAzwa2d1k+muVoJlVq9SD0HmQvsNzA9DKOlvQ0s242gngwuqr9dTfldm+qNZtP&#10;fvme6UMHtVJRxcvlGB8wgY+4LXjlPEBzRVzqqBIXskA41S5UpRCr4DxuWu5hWEaI2J/6qZ96+9vf&#10;zj1833333X333aQ/4GZmHxmqyVNwXtkh8RniWjkkXBjsyE8teRzpQ/DsUsIcHiCPX865dyhOhjx1&#10;jK/Kh0vTT0wXjua1ohYzEgyONIPQBedo4JVnD/3JZOy0Ulcgt+UlLSs9NYVkpZa04s4773zHO94B&#10;+ToxMfH5z3+eGLr8hCkuqfBo58gC14wFzonrlHrA90u15WMnn7r/wbvPTj01M3+w4SzF4ioFpSzs&#10;cs2YJWpoZIEXZQHzAx/43WKjphO8kqlJ1yeTAMJY32m6ltGWzqYK5eKxM/W5fCKTiw/3N3NxvVqp&#10;1isFlXOy6pSreG8Vm+WiXtMIn9V6nfPihKFhelGWhB33jODYqePjp89u7Fu1tbMDIUFx4mRiqzOw&#10;K6d15GFhDYCsZuvNlJY3J/bPLJ5sZuIjXZt7jE21BXt68YzTNd7pDC6ks2v9eKxpLlhqzt9WCbL0&#10;iiKFLpR1VnltX8qH2RvlM4pEURFbxCpiJjgRNExvzDt52PWN7jW33FxbNVhND3bmBt38Yu74MbPq&#10;dLR1W719TjJWjSlZE049TStwXIcgZZZtxay4aVigk2tZS/AS0WArVZ4rn4AXfDoOJFYUmgEuFjxr&#10;f38/1GMIaiEamVJAFEueVUZ9N998s4RBFf5VlDNSjRA4Sg2VQod5w1ZsZVbUxwB86i1+3jB93fZs&#10;qxLXZ7TSgZIzUetxexgLtfZSZA2iWNu1Em7SdvVkIxEL4vGOmD6kBznXbwbJStK3mXg0TSIYBBKX&#10;h3TMBJts2mZipbqAmoRy1fM6DIG8PLmCUEMoL+thXFi0sJ2dnaFUgBWIaihYIjbg60ZiXqhrEC1H&#10;hazwlTD58ILvhxfVrUYHX7MWaDlrEWeg1RecewUpahWlmuHyYBL+pzA/fvjJL0we/7he/ebm+NZ0&#10;JtY3cmP/0Kt0nYB5Mo2i2J1r1oRRwyMLfPcWMN/4pjceP35sZgax37QkkJyamjx1+vTZs2Pu/Lwz&#10;NQMLOzs3XQn8kq9yxx8+wfTH8ZPj4xPTM2Nn2GtsYhq/r+m5CfJQzkiW+UJr4cUGieXWmsfHTu4/&#10;fGBuarbDiGWrFWN+IliezW4P+nHn6qwGWh3UCD2kO0m/ZM4dWyyOezE7Nri9J7UmnfL96uzS3HSx&#10;abr9g+16D+/0phvUjcDVTUdjut+8PANWmbdVUz2qD/FJ5UBiW6+uN88608edmLF6wy2vi69bl+no&#10;yrS1j6YSpSOHTy/MNSyzt78vlsul0plEKqHHYgnUjYRxSKVTiSSohfihyAtcx1NBC67J5SXCEILP&#10;nr28YBtTlGhhRUjApLlo1/hmC+gNPpL7/+mnn4adRf3JFmArCE8grDQzJF9lpVWZVpicZ+SqqsIK&#10;4hlEZCMigRVooFKrqiBscX+xOVXrcLqUDpvPM+8whASs8gYs1YsVq2r06lafGZDbC5W1aQRxz2fo&#10;Se5nxlBqGNaaBjEM1/lOjILzbCK8rLhghi5fUi+B4OE3ewLT4VnZjRkVUGzonsjOMsGCvgLcz/PO&#10;r2QyC+UEAuVDGP2Cr8uLPPAluv1eZK2iw79fLaAip0OnqtiKPD0QOjyPKPQ8zUd6xOPeXFo+fOjQ&#10;Z04e+0pSb64f3tKWzDRMN9O9ra9/rxqLMnTlMdY8tRItkQUiCzyfBUyw1le/+tWHH374wQcffOSR&#10;Rx586KGHH3rowQcfeuzJp/c99PDxp56cO3umUaswOizOz5949PEHDx979MknHj948OmjRw8cOHTk&#10;0JFjR44ePQgXcwSvbV5mLKwcOnQIbw+WIwcO8f/c0oJHXPZKvT52Jp6fbdMbnbvtXiBsBxEJgLBQ&#10;WYxRk0HFqk9XS5NKadC1KZNea8eylu25Y9PlxiGtvUNL9pgE0vRidXgn9cZtpDX7/Dnc52vyhX+/&#10;GIQtnq7NHPOahfb2vg2FQF8sVM1C3i0tNWenDx0/nl+Y74jHMrpRrVWnC6Wz+eX83Mz87Gy+kIeZ&#10;wsUNMSUTyC3Q8sLqddUfdYVjiBBjhRAWehQXe9y2JOyAePeDzyBiQbFPPfUUeln2IZiUuHyhjRGY&#10;u1I8EKI3BQ1buFVA7DOz/GhWNAusigbcj5mVmD6jFw8UnMmLQtiElazhN4nsOuaZOSPVnYq12UTC&#10;cwGrXtPxHdIcwMei0CFoOiQuETFCGH2eWEIgrCyCv8/DmuElY7skmGVPIDuyYGFhBZ4iJ8AClICG&#10;mAUpPCwsKFYKXFnm9/Ae+B6e+qp/dKMGXLoFpJ8PCCoQkO5EESHnZgOBsKa2uHD4iSf+7vixT2Ts&#10;wvY1O1Z3X+84i4v1Qiy3vn/gRtuMqfeEzCpGLOylGz864hq0gDk/N/fII48S/BIK6jRxMY+fOHny&#10;xKlTp8+MTx09chhqVWvWOtuyGcOojE/OHz7yAPtNjB8dnzh1dmxmZn5xbmFuenZ2ZpZ/4VxZFhcX&#10;IasUlzs5CX9z8vgJ8Gu+XKzmS2alkaiXu0g5ZHp9NyR6dwuERUiAFhAYm9Lxa1loFsbrOPR3bkml&#10;hxwj7aUy8ZIzrz1IbqKalbMyq1JGusFwVuX0chEgXB753cUgbHXCnTvuTB13J+brDxw59uihowcO&#10;HTh48Kn5sTMTkxPe8qLNq3t+7skDB7/66GOPHD329CMPEvh9/9NPnzh+vNF0CM+USCZEwH9tLlcL&#10;hqCe4s4FPCVQFOAMhlVIR1aAnoxGgHFMVjz66KPc2ET1x4cJGlJCT4T0pGBimUxvrVBCmLhLVhSc&#10;JeaF0l37ASysiZBg1igeLDpT9YuxsLAyMSMJNq3WKsTVyvSkjS6zodUdleC56alJCXWXuRCy6qOc&#10;wOR+CwGlAFn5DqsnW0QjGyLaENazGwA9hLDCwgqElcsKcAfusxta2LNnz1KVG264gQiyK3PqCpn9&#10;vbr5v4en/l41OTrv99ICMK6tcaRp2vh4BB6vKfgflOvl5aUjTz/16eOH787FKjdu371xZJdeS8wt&#10;nZgpLsTbNoyM3op7J8+JekBVntnv2SPzvbRedO7IApdoAbOntxsAedNNN73uda979R133HTjjXv2&#10;7Lnp5pt37t7L+s037t170w0b161N4nxdKHb6fnZ03fbrtq3dtml048Zdu3bv2rFz65atO3ftvP6G&#10;63l73XLLLbfeeivfiAVZWL/1xlu27dpBCoDlhaUdI2teuX791q5El+2ktwZ9u9q0zpKPKkCiEgUp&#10;vRarT5TnT6JB1Fbt6YmPeKZd1TK2YZdzp1LjMw3iBfStTpntzICSZJ5Z+qZywLocy0WFBFPB9JH6&#10;iadqB09Mfmv/4ceOndp35OATBx4/e2bMd5yBZNIuFU8fOXz/Y499HQj79IEjRw4+/dQ++OzDhw4n&#10;E4m9N9wAe3cubeDlqOdVV8ZVgSGkkkBYhAS4bQHLgGsQkGwHjQltyXZwLRiOQRyz58A19oGsZTu3&#10;r0BYIVkl7ICUuRIsrrx2TC4qCOtpdhBDC2s8H4Q1PAMyH31LtViplatmwkx1puw0CWc9FRy2lV5d&#10;fUPFoouF4W2liRN4KlSrQM/wO0S34QUKHb9CaQQ/oQAGm64UEqwsASMAWMHxYHqGwYxdCatHVgiU&#10;xIKJRSv8PdSCXxW331X3UEcVvpgFfLgVlYALfw2l/lF5uPDNdLWpmXv2P/2ZsRPf6m9P7N5w05qe&#10;HUaQbJSX5vMTi7Vitmfb6OpXqCB6KpI0XQP07bU6bRfdW5EFLsUC5uBAP9LNu+666y1vecurXv3q&#10;nbt2bd+27fo9e3Zu27Vz9651zJYOD+cI514qu4uLccddC2DdvXPH3us37di+edOWtevWrV63Zv22&#10;zVu3bN6+fft11123c+dOvnfs2ME3y95d14+sHR2bmjh76syNm7a+dvu2VZanFeZjG5z+Xe1aZ9lX&#10;QoJWdhItrVXt2lht7gT6Qm1oT29qteYaJSNO9iO/PWg7OVbIzzm5VJBpS1mpdtNCMQSDe3lGqxeD&#10;sJUTjdljzepSItezNjY00r56XVt/X0df55Yduzat37Br3dp4sz524mTddQfXrNm4fv2qLZtyuezc&#10;7Nzk5HT/YN+dd72urb0DT7lrVp5/hWOIUMbKUwMFK0G1gLAEIggxqCAwvkGr0OqsA2Hh2oF3zJsz&#10;ey56A9lHFo59JjCFaGRlZlBhSsGOvKNaLGxLC1uLG3PPw8KqUJIc6Qa6G/g10h248baE3RczYmhq&#10;lAOiixuhSili2LptGrbKePxMbNqVal3BtSr2QSs1yUrBQ8jXhnQsDQkhrAQXWxn5ld2wFYUDYUnc&#10;BYQ9evTok08+iTMcjz+2CrN7fA+J2Cv89ruUvjra9yqwgK81IF952N0GXpvKv8Ktz58ee/Kxh//7&#10;4syBrrSxZ9Oe1T07DTcTNOsNL79cmF9ulrLd24aGb8XJU+neW/M0EQt7FVzsqIpXgAXM7u6uZqO5&#10;ZcvWtWvXwhoSZ4Ac6LzftIZXKFfm8MoqlT0HmaoWZ76SFF2Vqom3c0dbLJshOGW12ajrXpV3Is/j&#10;MzmBJCgsSlDef27DyVcKjz752PEjx3cMr7l+1UCmstSYn4hvcAYQEnSFEBZdYFKrWtVxb/F0lfQl&#10;3VvaU6N4plSgZ82YpmVT1UKhNBY0phsdqWxsKKOlq65V+04kkhdnzYtB2AYQ9rjTkd5051t+/BVv&#10;+5G9d73xple98o677rjljtfv2rFj89BQzHWqxcLA4OAb3/imn/jxd9/+Y+/avWs3c7uzc7Ojq1e/&#10;/o1vyJCnlNTY1+qo+srHEGENhYUVCAsmWxmCSmAfNzZeTSgKEMyg9oZ6hIgFsfGN2ECwqdyGod60&#10;lTzyHAXa0pOc81Im/RYvOLLixbS4XUucExJcXAtL8jf1YgtIYRezg3hDxQzxiYLnt6lks7gfNpCt&#10;kh5OIVTNc3HvUhHuQlQaPhwhLxtSs8Kqyp5h5QV0wkAjk4GF5U+BsBJWVpZQVABahY2m3yATL35d&#10;7AMLS3oItkvhYNnvFRF75d9+L67fio6+0iyAb4ZFgEjlGmz5bvP00VP37Dv46fL0vlVdvTvW7Bzq&#10;WqOCm6P1sXXSAi0XppYaxXTn5lVDN1lGTOlg6SEiIcGVdlWj+lypFlAhMNHu4ChSqVaLpVKhqIIJ&#10;FIvkZi+1cm05i/XmYtO1u7r6NmzsXrPaqJQKE+ON+fk4UXhcR+dRtLS6ir1zLkeXIFcO5eVHvgNi&#10;ZlJyo9FsqXxUbj1BBi3Fj6jqlG3Un+ptT9IEwmCS0iqGqg8fa5W61Wc862mr3HW39A4PJwvHtenH&#10;a9rkotYo6nr6pTZs0orXa3RHQU9/76rhoWw2Z8cS6Vy7QwCC3n59eKR/w4aR9esIqZA/c0abn81l&#10;s/19vQAd5pLVFKrMJl+zzlwv2eVZKfE8T+55SecMcZscFRYliTnArFxESeTBpDn3Nrc0mPWNb3zj&#10;K1/5SoDsJz/5ya997WuE8pBjQ+QqFKwcS45Y5vdVfB21CBv7nTq2noDW/89Z7zoxtJheVCMhM+Ol&#10;zCVr+XBh6qH5xkLDLweGY+roX5HEum692ShXypLieCWKDesj8DSMsSXoXKITCOIM9QbgzpCRlZ/C&#10;OlI46xiEb/YB1v/QD/3QD/7gD8LIfv3rX//4xz+Ogja05/cKv17SnRDtHFngxVug6UPsqDQ5BG5u&#10;1OeOnPj2gaOfPTvzlQ2jQ1tWbx/u2appGae+5GuLAF0X94/WsJbXn1IDneuCCBGtHq5oiSwQWeB5&#10;LWB2dUEgNTds2Dg4MMizBAtbqykCtVCtuRpMTt1z64l4LNvebeS6mx2Dxcp8bHJ2cCmfjRnVbLpk&#10;J5oNN4l+XYuBTpu1hu+4lkmkK5+HGaqpTjiRZvPA4UNHzpzaNrrm5r7+TGFueeFMcl1lcG+n1lX3&#10;girvZU/NuqT8qlmdqs6frAVNc3AbQbWQCizpVkVPVD3bjQ05gVsxD2vOEcPOZJPb25zEguWuDiCd&#10;LKAGGeVBiwmef1y9iF9ySUsrcpHS1aqYnCquCb6kGb9mFxE2nGpoxe6+gb3VeGIuKFS1RqXq15cX&#10;1Esf1VIqF0vn8pMTpUP7hkpL8fbulNt88MlHnzp9sntk9R2vvqsz02ZU9UZc5VJ69kdyLH33H6KM&#10;fvc7fw/3VEFl5AMlueIDSrosH8tRdvDruj7uG3OeU/eNtOm10tpQPkmHBTTyUUJWX90RLQBJXbhL&#10;WskDWj87zOUr1sMHAE5MnD1w8Gnbtjo62zOJdClfKJfKTqPhEJKjVKxXK+xTrFWRnXZ2dCQSydMn&#10;zxw6cKSUL69dva63v4fiYSIlvL/AQb4VpxKwjlhWDWeojKzjyMUNZ8Qsy7GSlZR+RqsdqlSnGp1u&#10;5wWDapmBa+Eaolph1HXHJ6RBzXNOV5O6n+5p8/uM+WA5cL1kgHLXqdtV01PtDXULITQXhUOIbtkn&#10;lMCG2tlQBcH4lqEpfpnsBtO8UkggqFTctlpKdhVjC6YWfUUrMN8Urm8bNmyQGFuirBBdgQhk2UjJ&#10;EN6X9JC+gJ0jFvZ5jKZSbBDRUD00rceUm+afqDAZqqjLdS4/KkDrGdahVa7w699Dlv0F3BKX5xDF&#10;t7QsF/Zurf6E58HUCIWu1ZylYyc+t//hD2tzp24cWLN3yxvbU52a29S8ZksmEKOHdLx6IT+zWC9l&#10;uraOjNxKEPHWGJF40byDvh+0sBJtWsbM8uDLOF96APlVYsmHz+nKANXPfng5FjZB5oLoQFihwJWp&#10;rUNhWFhO2MWtHEiHvZB0klKl8JDnFj6tLFnWV3oayLHC062sf0gQCJUglVlZDWmO3JzhKeTJWmlA&#10;OQSEFnaesi57hqHKpfzzutyVqrlnPwVhZULiQxoirVhpnLBp4SHnlRx2CLL9vD/F5mHhYcND34nw&#10;BRTeGOHNwxbYJXkxiblMXkuYgJlT8cCAPZUksT74DO7IIHSOmYzHk6YZ082YbSXrpdrEVH1psR43&#10;nFw2SKYdwmIxg2mRNKvFMVm6ZdutlxYOyzFkeYHn7D904OTpM7vXrL+ZFPOlhcrCRHxtbXBvt9ZV&#10;84GwvAUJpeenCKpVHW8snWoErtm7rTO5BpetIj0k4aANI6E1g3QjY1TiM3Ol+WoxmdXacu1anMe9&#10;CoQFFTCa1QiHCQbFf/tSIWyr61DUcEu7qGb+/bRfNxrjztSRulvsHBjd3Wxvy1sevBM6B8K8Kk9w&#10;p4kCvyMRs5r1/MTkzNi41dvPJO/+40cPnD7Rv3oVkoP2toxuuRaGpIO7Zj4MYlBoXuCjZs8vw0ez&#10;SCtgNqbKCw8dDU4RFwJRiWEuN61KySr7hE9FJm04SmzK9QQ4ciMrlh9k6eNJxRpbVcQbH2SpggEz&#10;cjHHxyaPHDxGZMe2bHslIMHy0nKpWGk2Kk6z0qzV3GbNddTcAqk8DL2nq7veqB86fJBIHkhr1q1f&#10;SygDnlUeLSE1w+5DJKeyyLo8w6TAYI4iqASJYsycMkpHy/UZIhJ0XBDCqupyW7fgRavuRKFTXWTd&#10;qCa7MlZvTEuRRcPgGVFjOTByK8JxiEqlV5KuM+yhpBcLeWjp9eTPFvhWQgI6BPhUNgJhEVeE+wgq&#10;DXsu1ulGVQY+10VOQIho7ID3G6HHBOLIi0QOF9c3lpeBnY0g7PMgNhW5Qk1dM7BSA6Rn8CtPBnMH&#10;LV03HZ166bbGYEob/e1vfxvVGS8SIfK51V+GocjztOJl/1lZjQeQLiTw1FQhH5ldCSyYkGptYv/+&#10;zx5++ktabXHzyJpt63eYRlbdiq2BtTK5ihluNJqNfGF6sV5Md20ZGr4lhLDg4qsdwkrPEPYt8rDL&#10;Rpnb4Vu6C0nWDfbiT24qUR+FECfsNAQUtm7Icx6igmCkBOlewh6Pw8NfpacKwZB0wvKrVEPOzpYw&#10;++BKxf8F7yxpy8qTUoiUJj0/VQqhtoBsGe0L+AsrI7hQtsuKEAoSorH10Cl8zBI2XDZKkyUlKgmk&#10;OBdbxHoru32xttTquftbKZa3G28xWQ/rpl5VjsN2MYUMGARBSgceAlmB6dIWqiSt5vCwZOog6R5X&#10;9vzsI6hU3hRSOM1Z+YqR/eWO4icxkZzO5LVEr8TcKCvsoRLA8loNghhxmHmMCGoaR2MeNKFqQWw6&#10;8azqzvyim18q10uOEdiJJFAi7zY5swKOPIXg1jiJh3CgtuI2LFMcVnTfgf0nz5zes27TbUPD6fJi&#10;af6stbqyKoSweFoDO4PngrANAmg5MT3bnu5IFGrliUOBM9MYah/R+ht6jAbVyTmr+gY3YCir2nuZ&#10;IGxtrD5xqNFYyvQOXddszy23ICx0UtNtMGPrErZa15K2lTGt+lJ+4vRZNIqNUmVyavrUxNm+NaOv&#10;fP1rzQzg3mhlpm+N2a+RjxAUz/78E072PIr2Ev709DIorXZ47thHvl176Ix7am7uycNzDz9VefKQ&#10;d3TemmqYeUtrJNVtz43ZypGmXjF0WPjrM8/Hu4e7jk5D3SjUks5Vmzo7fujg/lq1DBFrxxO1SpVr&#10;7JIkQCVEphsiPTJ6GB/JDDP1La7en5mdPn3m1GJ+sT3X3tbWRg9CL8CYUOkHOMCBw1ULz9TKRdIK&#10;1BqUX/dLXqwU16f06vFKY7Z5UQiL3lV5dLUgYMvNmeZbnkUmESNuW11JwsSSVQ+q2GEWUnWX38mz&#10;IGKAcPQvnWP4dglha9gvh1sEwiL5ZYuwsGHXE+LXECOyggVwd0NPjFCYuA1QsBCxoiqWKA3y+pHX&#10;UljCSwo/Igj7fObloWNQ2Zp8ai08KdxBhg2po/5qCVxAHgo9gCI+8pEPk0+Y9MIoRuQl97zv++er&#10;wFX5OxQq724/aEJgA/sxkBoZq+R7WqFEiJpPHt3/ab88uXVk3da11yVTPcwNKZBLBpLWotJvGUoL&#10;W/g+hbAACUEhgmME8QjmYB08RMfCr7JR4KyAIbYIjmE9VNuvBE/SbwixJ1CGX+V0gmJDhCQnDcGl&#10;gNdw/EwF6K4FOlOCVDVEt89xU4ZwipLD0qSZAl5lhTYKnBVwJh1RiLPl2ZHq8b6Q7lFQWlhJ6ZDD&#10;Y6VpIVNL60iyI1hZ8CU/Sccuh0h/G/KXz/2cSvWkHOomTRBwKdyEhJjkdYNmTM4luPPc/fxM+J2V&#10;8DQcWlANSqaZnEWswW7ATjZK+VKOAHEpfOXEznmmkz1DcKwTRoCUWq95zWtuvPFGwj+JJI66JmAO&#10;mV61YK/QEzh+rW433VhgDM3Nxk+eNs4cX1ic9DraOnZcnx8cPhWz/LbOdIYMValWVtlUC0bqyRjR&#10;BFKV4tL//du/+uJXv/Jzd77pV/bekDnxxPHHvhy7feaG927SNiw4/iJtIoWr7XUGc/G5+wvHv1L0&#10;a7Ht71zXeYfvxiYYm+mWX/aDjJPTgjiUb3Ff/ND/nC0c9m5+zabYu5eSG1N+es4hIhd3AHSPSs4H&#10;g3BpPWOLjFCZvjCv6sUdS3N7nGUrf1/poY/nK2eGdr/ynzU3rp1sMyp2zPOZBnLohjKk4dKCLscd&#10;rDTK+w8e/fb9lZkZI50bazhfPzu2+g13/vp/+rO2wQGVh6nlIX7tLBdTdoaa0BdpimbQSPiZxtcm&#10;H/m9j3RNVvsH2paDubpfSCXTdqYr3jlsdg967W1uW1xvt8yM2VxlpnLpbFfOak9oIFtTcxQZq8Xp&#10;1vTAaakKHv32/Z/4+4+iCF+9gRfPDrCgiu9oW6l0kqxrsPtqBGng6+iVSkX1RjL0fU8//bnPfe74&#10;kRO333o7MT2uv/56ni55OGU4q97/zySpWjkKV4CAeBsIX6rxvuW+zKFs+RuVxpHmmspqA7znkzD2&#10;GcKVdyR9l+npHglplbOzmM6jJpo3bY57W834nenUbfFmT7moLVYtJ0iZPHpyOhnEh3UIB9PSa0tn&#10;F45upQ8VoEknAEyhcyDvCYfDp27dulU6jpAhkP35lh5HeuHPfOYz//7f//v7779/48aNP/3TP/3+&#10;979f5ARSBxnThz3si7wNnvfwCMI+t4m4w9UURKjEbs0ZcnMR3oJxXNPBSVEnXimvlVq1ceTI8R95&#10;x1t+8zd/8z3veY8Uy6UM8cfzXovvrx2IDMKDqW5kJkT4CGdSKp/cv+9Tpw5/LuUvbxnaum3NHive&#10;7haLpt0yMrmf1fPCZJxFdr18sTA2/sSx/HjvhrfdfOuvxnjrSng8g57hO36TV6ndwl6Cm+Sv/uqv&#10;SAoDasRLhPBHb3jDG1AcfeITnyAjktBp3EUkrCaSCT0GQaZJt8QWwnT+8A//8HmP8IEDB+hhGCGz&#10;A3CKYKCUJiai1wInfelLX/ryl78M2KL7AniBR37iJ34ChCPl4LP7kY98hMzYODCAn0CBDM4BP+98&#10;5zuFAJa7+rknFkJumJp/6lOfIoYm804c8opXvOLHf/zHmbbCR4IILfSKxKsh7CAnJeAgfa9wHNL7&#10;wQjgUyGVF9AlPSTOFYwS0aRxOAEKf/7nf55skWFPS8P/5m/+BqUWLZWZEORbv/RLv4T7LO1lt299&#10;61tYjzPKgIG2kEvy1a9+9etf//pwVHDBO4qrgz1pGnlVMRFMBCaC3OQSYKKvfOUrZKaEksBQFP7p&#10;T38aN19eB7SamghLgjF/5Ed+5K1vfWtoQDEUB2IQCblIqB9elBhKRhSUgEsJpfGWYWfenvyJc/DP&#10;/uzPEpVVDLJv3z5uFXy0kLSxhSbTWOLAvu1tb1NDCMKzU9E77riD2wUIS6HnSO+merU3ebvj3IyY&#10;z/VQ7jD32b+01LmUz8xOFs4c1Z1mz7rNjU1bZgf7Gu3d6fa2eCZtxuFe48z8EysgZSeMRLK0vPA/&#10;/vL/fO6eu3/hrh/6tZtuTh1/7NADn4+/ev7GX9iobVwEwjJYcxSE7WpB2PwFISx5+yw3pXn1kumm&#10;l0YW/9488YnJlB1P/0hl/es3asOlhj6t8sRz1eTFfYnP/cUgbPmh2kMfXyieHN5+y09W1gyPZ4OS&#10;aTuenSAKNRKLTAaJRabujGhmam7p7FNPL3/7kaWFcqFpHC7XR19358996A+zox0Kvj63t84l1jba&#10;XYV4gPz4+ty+P/2b4Xy1a21Wi81qRkEFWnOMWpCs6sllL8h7dT9pxHOJro1r23u6O4dWmb1dWiap&#10;pWwtFdeSMYVd6bgUxNIe+tqjn/i7fyhUyut3bF0zuqoVdEqFY42nErEkEFa5WXi4KvIhXx0DmFxm&#10;cXnxW9/+1pfvuTsWJAmH/AM/8AN0OjyoIT0gqE5gn1w1gXFqOM5bTDetotWz2N11stt43IxNxkaK&#10;IxeEsEq7q16VPFbfEcnxvltOzM23FZs7vMyrk/HtQbmjkLcrVctts9TEpSycVHAG3+fNZ4UoVnoT&#10;+VM6U77p0chUQt4+agseJYKYzHBRoDAlMp6WBkr/yBZeHryx/uzP/oweB0z/R3/0R3TTsptYQ142&#10;Lw+4fHnOchU/j+JW27omHmEtGNkRglhd0XYl72oJZOuN5tTU3Mc/9pnf/M3fZe73D/7gDxjMcE0B&#10;B/KuCt/oV7EdLrXqCmsqOIqNapA7cZg8b6k4/8Tj/376zJNxd3nHyKZN/btj8X7US4FbVslMVISt&#10;1vsJg7cgLM7TZ75PIayM3uV5B63+1E/9FPoiMBy9BBDnv/7X//rv/t2/+8//+T9zCwGAAHYS0QU0&#10;9j//5/8EEfIrfwJ2P/vZz/IrpXGnscL3//k//+cXf/EXQUsAOJ5uIC+lCfai/wFXvelNbwLmSsnS&#10;3+7evfv/+//+PyAR+4D/fuEXfgGoRAlUhgLZB0j0X/7Lf8EhdWUfdbE7QuaRhDgElv3Wb/0W3Z10&#10;rXSSf//3fw/kAjQLJ8rTIU0TXgCUCcHBn2zn1Oz2n/7TfwIghuwsv77vfe+jknJ2dsMU//Jf/suw&#10;MhiE+oOYhaqU7QA+ullePeC8f/Wv/tX//b//V04k7xp2ADX+h//wH0jZc7FGyYMskPGxxx7jGokL&#10;BMuv/uqvYhmwKdCWK8gF+uu//utvfOMbYeHSOnnHQYlSQ4SpcqyYF0bjd3/3d+WSSYHUlqtJE7gQ&#10;3Bg/+qM/SkrXsEWUfNttt3F7kKOA/THRr/3ar7FCCUIG03BUapBH7KAgPE7WjBVAx0L4s7S0sIqP&#10;RdYJ1IcOh59G21Ct1aulfN1xuVxm4NulilmpJ3LkXl2faOvuyrWlMmk7FlNKDfz2Y8lUMgWc9ZzG&#10;Y089SfLZGzZsfuXo6tjyzOzYEWtNddXerpYWtsZ0Lr0BqQ0IqlU5W7+wFhbqzK2SjlPFbA9iKb3N&#10;K3tnji836kFXeybWmzQTyq1TTVyLU8IlQsaWSuUCWtjK6RpCgvpipqN/ay2TXrK8Bn08UkS3psRi&#10;8L1eUK82APnxVMYigFYp7pZM8i21m92rulev6R6NF2zt2LJ2pqmdqV07n+AijdXH6pfFCO7UsjFe&#10;qRw7XT36dKe9FOta1DLjWmJSsyZ1e8qMTSWSM0l7ImmO58ypTnPWGlvQJ87Wjp1afurI/OOHlvad&#10;qB8Z945NJRZTWtlifKTVtPLRyvT+Sa9ktGf6kt02UzJI0lp+LgFxf2vNRrXeMAn4VnfBkQz1eOcz&#10;6QB5gHwJvy5GxjxBPFo85zxTKhxHK4jBymAdYbwO+ho0taC95cnl5lTTmDZi83bayWRr2QtqYZWv&#10;4TNTvSFnpqQRMTVHUneatCDeTmzloGo1asQJIXJsa14s1AyEcFY6l/OwnWBW6YxkhW96GSqMkIBf&#10;V8aFDYtihVMIqSAbpZtmgS2gb4LEpSiwr+iU5MV2Xk0u1qtelu0RhH1uM6r3W2uGEwSmrqNOXCcm&#10;ClUeOBT/rUsFG4H/YjeyqX/4h3+84cbrQQPc5PAd/Cavk2tQS+C1FBbysVXSkcriwqGnnrj7+L6/&#10;bLO0baPbto7stu2eoEpWn7oRxxG0BWHPBeJRXsM8aWjhl79PhQRhb8CKBOPjPoHYgw4E80GcMUuD&#10;3Oj222+HkMMPBwSDwPrnfu7nALvokUBjcGogG0ChwCOhRbnTKI0uF9IO9AN+ZR8GVNIFsQPHsgNg&#10;iwIpAeDFqcHE0L0QsXDA/Eq3xrCcnX/sx36M+lA4NeF+houFMRXM99z9RsiY0tEJjqSTpBq/8Ru/&#10;8drXvhb+9aGHHiJA/qte9aq9e/dSJc7CCmQkhbMDhCh0prSRBbQt5pK+lDpQGXJAsgJ0e/Ob30zn&#10;KQCRX2kCzYfShqal/pwUO0Dc0lETJIcDMSYvF2A05CvGwcKYgojd/AmUD0mE87oFeYQhX3h5cTp6&#10;eyJ88wqDlAExcyAKMYApMWeA+6Bb0DAXDsaUVxhjA5RFsBX8RDIrWsS0mxiQYuWSYQQuGS9Eru87&#10;3vEOcltSE5HY0iIWmkNQdpArp+CNSfMZHohgicPZAXaZhnMsVBFNxshUkswDOvODIHoaTw0wmaj0&#10;1JCiJfF3vaCh5pQ84n+gd8X7RKstpJraSDw5WCpkjx41ZhaNdWtyr3llsH5bvKPNyyRrlunFEE+A&#10;ZGOpWBI4W1ya/y//67996vOf/4XXv/m3bntF4tijT33zk8btMze99zssrBuYltepzSVm71u+IAur&#10;OemGVo6r2zgdlGy93FF60nn6oxP+aSO7x17ztu62PZYXLxgaIzOiY9LDXNpyMRZ24ZvLj3yqXDje&#10;u3HPu4ojg1NtRj2VCsDTjaKdSAUGLbWDejOjGcPtHWnT7H+qmT9wunDwLCxhaqi3c+1gNp3wK2Xd&#10;6LhghS4RaV+qxPfSjHAZ934Gbp1f5KW62V2sSoFeZ8bcqy36Y4f6YstW+4KWWfDcBQhEpSTB206R&#10;tCbuWj7B3+hkisMofKr1eKWWaDhJ3c4lUm3xZDrTc12jL+Ot6vTi5tyZ8cNPH5irFhMDXe3Xtalu&#10;jHIs3An9htt0fJ4GX3dU8p14Kt7w6sRjTefSiMWf2vfURz/6cZ5AnnOeQJ4psBrPZEhn0gpF6T4z&#10;k06vp7y+lEOXqy0EA8WB9UsbVk0N9dcH+uf7LsjCKnc0iB8lGoeAbr07W+pehA11S1uMleqj5fht&#10;gbOrkR+oVHO+g1Z4hSKKmoikKVzk1xBQ8qf4VcgOVJWuH26DGTe6Y5pDpxMKCeQoma4RiMwhQsXJ&#10;C4Cu8J577vmP//E/0m3BMdARwxOwwk+hjCk8+2W8655dVARhnwfCMu5XlxPmlZtBhfOolNTHsrVs&#10;m/omuGmtXkwmMt/85n2vueMHfvf3fgNChevOIpo5BXJbN/ZLeh2vtMJdIkkGMQhrOhvNLc3MkHr8&#10;njNjj/Xpy6sHt64Z2J5K95BvRGuUSSTJ65Q5FIUS5L3EM8JhMXKTl06efez7UkggAk2ZnBHC8r77&#10;7vud3/mdX/7lX2ZiGiz7l3/5l+AN/gSjQJ3CRwKY/tk/+2dQdPQ53FqgFpkZZ5GuBpQmM9d0rSAz&#10;yofyBJnJBDQUXdi9/K//9b8gL7lR//k//+eICiARORewFaoOvMjZgbZAPSQHHAJnCUqDz4OIBWg+&#10;73hM7nYR2srOFAj45ix0dFQeDpUWwYYyC6/Sz8/PA/4AZIBRQBicMfiVEkQpK8yiuGGFsxnf/OY3&#10;gaegMihnah7e/GGX+653vQtUChUKjIPR/OAHPwjWvPvuu8XstIvDsSSaH8pn53/8x39EbPDbv/3b&#10;4ObnfpRCsQH1/8IXvgBehAMGjsNHYD0gsgwPdu3aRTnvfve7aTv8LsMDKVZIE1ZkyBEKjTALU/9g&#10;XMoE4IYkvUxIYkbmdv7bf/tvmA58T0MwJuNkLplQqwBWoD+V+Yd/+AcO+cM//EOuL8Caa6fmDVf2&#10;PjKaoUT4VyJhAl15UxLqrlEhTiZcDypls2yZBfSgbR25rr5cIl2fXxzbv98vVbVaw3Bc3n6WKoA3&#10;vXI7ad1zFnpdNvC/ugHVXy2hzyXN9jPUt1tHoAnG+6armt1hr7slm3N6JvY3Jo8veFXoV1s34xr7&#10;Xb4F+UrMpsNRsuh6vUHIMaVBqdVpI3GRmtWaU8P7zcCJZqpUOlPIB9nB9t51HZne4Vz3gGU2Th2u&#10;HHjYPfxY9eQDF/xUTj1wSZ+LlXOlbb9Yo8onH7gsn9iRw87hJ7zZQ9nUAvjVjU8EqVktOR+YJc3O&#10;a9pMszHlOuOaOWPEFnR93slO6O3z2Z7aqlXWhuHcuq5Un+FlywXr5KGlR+7d/7l/fORjfzP9yLfa&#10;K/OrzHpHc9k8sxgbX07PVNoW67mFenqumpytZOZrhGct5yuVQoW3F+/9Ur7kNbze7l6eTyAaRCzD&#10;R6RC3CT0Jnyr4MqtKB+tG+fcwp90W4qRrUDswvCqOF9qGH7x+1YNsdROCsV6BrIe1OOuz+ykbye9&#10;eEelyzhr1481G2OOtmQmm6qP4I4VXZCMS8WfTPpN6WjCHcIJqdZDeW6R+TLZWYBpuMiforWSYb2U&#10;JtNh/CphYplrpstmhExXy9SezKCJXCE80eV7UqOSXogFVBpUn7DeTq3uFpa144e1e7/W/OzHlg48&#10;fabO5WqpPxKJFBIaGBfgLq8xXooyXydjHva41vCruns1EkMqXy7g1ez08Ycf+Nzhg3dnM7Ov2PGq&#10;bWtuSMUHvEojcJa1WMWylXhAPTLPKImeefF9P+N+kZfISDjENDB2dAUMboFcAFa4SfAWOwD1fuVX&#10;foWuiUlq4BEA7n/8j/8hIEE6GUGK4r3EZDR0JugWXMiBosIXIMg+FAgHiRqV3pjJH/ocQCRHwSwC&#10;vwTmTk9PUzF+FYzFTBFnCWeZpLbPschsOCcKwa6AKGhCBKP/5t/8G/o6xAzUjd2Aa+A2VkjouH//&#10;fnaDV5YOk1oJcqVWfEs8LNE2gICB2tCZ4FfphKVW8twBXlmHtOZA0DyW5E8An+zA64bDQfYwDuyA&#10;NeiB+YkCCXT4HO0KyQjZBw0uLzU0AwBKptT+/M//HLTK2eFT2c7OvL/geqkAiJz9xSyK9mkt8hYR&#10;3oT6Qxtj/zDM4kq+gx1A+VQbloTuhUsmDsRcXykNy3BXQA/BucorRqTAMMGUaXZ0dfISHR4ZBp7H&#10;k8lWEHauK/50cV5JjXqDKhbyed6AmB11fyUwc0Yy51tpO611dc5qLjMo7dNz61N6tjNRak/NK7cX&#10;K46DDDFl407Ms4rN6gNPPHLi0LGbN2+7ZfOGYHl65uh+faQ6dFM/CWaJgqBekQQ/cBASJMtny4sn&#10;m4Fr9G7tTK32OdogaDvUmh1TPpxQBkaDuHu80Zt6M1itJeYL+XFfm7KGei1jRPNxqUMx36zrMeVt&#10;3soqQCQrehpwpoZv+sVws0o+YKgoYuodrAKFwuElvEZQPV2aPuY28qlM17paNlVMBGV8ejRczHh5&#10;E2gMBYHjM9q0Tb+pmY7VH4y6tfTS3Gwqd7J3Feqfx1PJE+ncGTMxmcpOJDLjVuqslRm3c1NmZkJL&#10;jqWTY/HU2Wd/YunxWOrssz92eiyWPvvsT5z9L7z9bDx9gc/FyrlgIS9g4wUbxcYXUNQFD7GSY9nM&#10;ZFtqJp5aCGILml3Ug7qKp6iCA3O1Wx77TN2pKDYw/FxUzzZ56ZJbLq/b4NqzVuK0mTpVSZ7IZE71&#10;Jcf67LNt5mR7otht1Nqry3almV7IJycL8fFqYiZI5lOJanus2tFf7O9qdiYbqaChqahYgVMixYbl&#10;x+wkPSOdhfSY9Bc8bKxLfgSefFZkXQCli0hX6RSsZJDN1HPZUra9mks24tl6m4rQo4IPqPu39ZFX&#10;n/rToH0BYyflZanjaMkdrUESk222wYjRLesuz6cVEN2r6YOM0bJD+3h0JzwDyGhxgl3pJLJSYyCd&#10;jsDQkEzlWaAJTBuxhdkclpWUW9iDK/D9jJbgnJK+BWTpVWkyfTcdECUzT6dEFyvCETwv4fHc75Lv&#10;5tdrEF1d0Cz0U60gFVVNL+FVRMiBWoAoRltY9qYmjbHT1re+aX7ms95HP2l89NPBk0fT20YrW7fn&#10;4mkckIjbnWAy4o//5E8PHHry3/7pv4MekzskpD9Ct+7v5oo89z7AEIhgT0OVq7xzWzsjaFAviEsq&#10;vCVVPRcZ+kWt8CpQHlbK0feZB1FVCWIHxQUzIhPj9z788H+Yn7h7XVfX9UO393Sua4kyKsS3U7u4&#10;ts7TqjQE6r2iHnkebtUS8KuhO+5U6dRcfTLZuXHVwJ0khvadpqF6q2fOxa4qbrUE1uacyu9JmtOK&#10;pBLK5SB1kDsx6SRdBf83W2cxiENNlmjIHaWIwlWALsQjRQqk+6XZ85KMz85CrckwWB5ziDQkKAyE&#10;WIHJg4tliCuPJzcSHjwf/ehH+QloQucJqyfIL5z4lk6G7gWsA4MLTcA+TGEDJUNCVErDmQnUBYBD&#10;0Dk2NgZTyEYEpjj80DODloBl3LEIbfEegx2kVnRQ/MqecksLTrpYk2XmYeVuQPP//t//OwgPqpVv&#10;JtN/8id/MuxFWaGGCDcBuNSKyf1Wb35u7kLKCSMY8Ccl/O///b95R+DsJRoJYbKlVnzjGgUiZABA&#10;nf/f//f//df/+l9jqw984APwyljj8ccfxzsKtIp5sSp6ANhNunHcaoU6veAik2NyLmkdYwBGAkgU&#10;QID8yiy9TNRL5bEkzC6m5qUA2OUSS0ZxVvhV4gywIlpY7ANdyrWgRVCnbJHxibSIBfc1fPgAuJDx&#10;lAlhzImg5BES8CtvVdy5uHPw32If3kcw2aBYiOe3v/3tZld3D9m0hoaHeN/E4wS2BE6q247HVnR7&#10;wicJea5IZlhVRKM+72wDR+0U4TSLFS8PgHDNzna7r19PZRWs4/UOiI2Zcd+ue00SzJ48cvyWLTtu&#10;W7dWnz07c/RpbaQ8dANxYUtElVW6eEhN4rJXY5XxytIpIKyKC5siLmwIYdX0KRHFJIEQt7ZtariB&#10;mVktU50lM1Y9MJ32dSm9E41ug+us2ewsPYVoCJ8RuFyE+hW8QLcsbtxqttZPenW9qeLCOqgnMl0b&#10;0MIW4zpgwTDiQFylRlb4AkDLZbMINs+nozkQlL3y3Kl0cry9d0GPLcSSdT1etXM1M1U1EziD5a1Y&#10;MRYv8bEJp5Qq28kLfioX3B5LlC/4sZMX3t9OlC/4uVg5V8t2M1E0EiU9XtThXE1AZFm3mhr6VZzd&#10;pRsXDHjudgnMRN2w6rpR03RcK0qamdfsgh4rJNJ+PFZMxkvZZLMdhbVtZU0+ZqKSbXOsnBPPuIm4&#10;k7Kacb1u61WjXlcO9aTtaGiNmlaveaQAQS3OM4KjV5VHl8eVYTHDX3gCGTSfw6wtNlSIz1Y30dIF&#10;aGbMjWXqmfZKOxA21Uzm6u2hFvaZTlQF/LpYnEh+weeMOEjckC5qcb1cj1c9y2l2NvFqdk2fnF7g&#10;XIVdDXwd8QY7p0ZV8y8rIiaGfffK7pX+iEYJhKVHYzlv0ubZvaG8rgTIsr8k42USCnxPr4prLeNm&#10;9YA9I7291Ffjpe7/HK+iSy3qqt5f3R5uw7S4FyynAaaKuw1t8mz1/q/Ev/hJ92tfNO6/N7j/vvqT&#10;j1XnZsuprPHWN3pbtqd1NQGFiNM6eWLy/e//5dE1fb/7O78vQS3kXSUc2GUcilg+rvgxS8chuJXS&#10;sIVwvgMfpSNfMSXA20qB1Wd9oC5aHcCL/7TQZytLJKNBSA7FhRAv3SDJ8/SZsc8dOvh31fyx9SOr&#10;r9t6Q1/fsBo3q5jYKiy2ikvJm5pJQSW2JwoBKwF5ZWFkMKxGEzWnsFjN1/Nd/detGX1V6zQNlfVA&#10;NRwH5lYXAeJVAQ9IUVnno5InKHNIuonWwk4KdTBuh6Bp5bhsZX1RPQZvMd5JWln3E8jjCS/IPkzf&#10;aGaJYclLej8L9JROhl5R8AOkHQwiGBR0goMRPWTYBdHPMMUMeqPfAHoyhy5jJPrMUKQkBQJeQXh0&#10;I+AhJFvygMvpBKIASYkSQJ+Digm0CnuHionJdMAW+wCVcA+CKIXKJbLBhz/8YUhfZqiRHFAahwv0&#10;vFi/ISPwcKhPgTJJhZqW1oH5EJJxOjjdcKzOPoBOsCYvBeamUCxIEAahJ1mEqsQC7EDhsNRf/OIX&#10;gZsURZ0l2ms4v3/8+HG8o4CwNAGLIc+g8u9973tBezC+7EZmxL/4i79A+4sXHdPuYEdgOuAPgE6t&#10;LnbRRTwWEhBiB5A92JEKYBkMCJPN2EPYGWyLWoOzAKPBkTSB+ovjnQBccCMlCPLGMtQKSQCoGgwa&#10;ks0Cc4HXf/qnf0qrKY2Go4IAiwOLie0g0mRALTtw3dEVsAOInKYxTsDOMLU8cK2nQOFWiRZ5LtEd&#10;t07IG4VsDe1kFhBsWtDcSb8+xwPZ0902OBRLtS2fGiscPRmbmScIJFGMVMB40/J1W6VGas1m4szd&#10;mghVIdfFXuf6HYGkz7twWvVUt/ZTMkBXi/kgaGO3NXprTzaRmHi4OfFAszHfClVktktP15q94WHm&#10;0zrsUhWy35knhaBSTWl1YedcIEQ1KCyZgGTa6BoJnrmm3qjrSw1zxo1PeYnJIDbl6+OaPqYZZ3Vr&#10;yrSnjNi4YU/YsQnNZLL7Qh/jLDs/+0MA/gt+Lriz2mhe+HOxcq6W7T5Gs8Y1e1KzF3UbLl8x+YqJ&#10;IHxqSEW0mHXCn/HxPYZhdQVerWUtvgB7j+pAS0LfngnM015w2vdP696k5cwn3HIbE6ZWetjKDFu5&#10;QaOtN8i2NdNpcGk+1pyvOQu15lK9vlwrL5XzS4WFhfnZuXkeFuYxmOmAo6LLYOaFwWvYq/I0CRsh&#10;3YQaIz4zO6/6eAmZyvvru3oSzn9UuL15xyV5GuoJe97WTgXBkcDL+1pVI1oYsLkV21bdvC66vGeW&#10;UAYgbxHRJLXq9Z1FtsiUkJxVavgc9ZRywv3paAjCgvcG/ASjdnpeKUdeOYyNn/e5j3a4LBYItAox&#10;X1QwOT9h+gnQFECpslg8frT6wL2lL3y+ed+D+pmJRMNLDK7qvfMNydG1OcPWKtVlxYrqUGjHkE/9&#10;zm9/QAIPCbkid0I4y3lZ6knY0BaLKWlqmjWnUnGcclPDK+rcJ3BhOMI/Sdh4wU/Da16WT7WOK2fQ&#10;hB31G02/6gQkrWyoWD1N7ezYg0cPf2R57ts9mdSGVTd25ra5fpbpQpWoUo+7Bp8EH89I+GZSrZjn&#10;/nRbKyqRpJEguF+MtHtG0/WKfsBgmOiRbpnxsGtVmiafqmM2fcvVko6WaQQpFPkNzOLWqk6t2mR/&#10;9V5VFC0cEunZMRpXh9DVvtOgy2Noq/Av52rlOCckJROz6JsVJfuSLzInzmlEAAB+ApMBSlhgQPlT&#10;pv6lrwDOykw089QMdOXdSgmhFxc/iRIJmAifR5cCdBOMG0oO6HlgEJivBxWxAuspXlxIQpl2l8qA&#10;hIDRdM5gXJJ0gGjhYpn9l3AEzxZNnWcmxe61xm8CzkQpQVtAkGBlng4km5xLuEz2pFHsBjMKxiX+&#10;F7CMlvJTKMUReCpWknNRPfAf1UbqIHvKGSV2FQWCCOEFaAjYDlIZ8P0zP/Mz0qPSRlwXkEagH6Bp&#10;WABzATFRmiJgCLvlC157ziVjUXaTnplHW7hVqFMJjMjbTZ56HD+gTplY+/Vf/3U5tXi2CTzlT5Cu&#10;jD1Yp5I0CvcvFjm1sLbysuBasAPfXDWuCHsi5EVVDJCVsQSmg0ah4awAYbm++Ml96EMf4i5SL8/u&#10;nu5qrTo8NDw4OIARW6dUbyzmPikxHD9xSqkoQ2/mGmtaUFJPsZuz491WMsNDuzDFW5pMB+2dXTEi&#10;XDBS55LYic54iq7koccfPXHk2I0bt960esSYm8ifOeauyg/f2I2QAL+cVrYSvGaSQcWujFcvzMKq&#10;hrfuCgbF5+ZRQCe+YwfJZJu2bE4fLzdKWntHEl/yVuDPitpXplrO4XTgDG24sNLloizsWXficKM6&#10;n0p3blDzvQmTiASGHifOH6E3AbD4pSuOC28Z37R9Y3Vim1GqlycPZWMnOzpmAqLetvxvRMf/HWpQ&#10;sqAyQub+bDXqvM+lg+0L3paXGpjhwoVciVuFhWilBSaLkJqTZ4DS6l5aRv6n9lMxXGXaDaICHNm6&#10;xen3UbSB7Ih8rO4Q3u7MDLbruBUapILMEidY41WkJ+p6qhokan6s4Zu8Pwh7UTeaZa1a9EoFt1hq&#10;lqtopKt1HhCJ5AKElUgxcJBsEdjKEySDznOzJ636hyxsR7W9s9aecdOZau5SWVgVIhZnLM02PRMu&#10;hoJ5J5a6i/R+XozwxYBYctapqQ5GfswjCiRVlI8g52dQqQDZ1sTOuRWJQM6UDVvC7FzPjbMFqUvn&#10;Jb4FkK8UwguDWUKEBAzopR8U+uGlvrVe2Kjgpa7Vy1++SqWsJUjmoR4ZJT9Rg7tsNpXqiy0uJ09O&#10;FEv1Gg6oqFM2bXHe9I7Gq29KsgcvBJ6Saq358Y9/ilA7TODydgSCCIEk9094C12WRvleaXkuOXlG&#10;OzuuTc4Ek9Pa7Jw9v6DPTBqzMwZBt1d+pqeN2WljZtp89md6iu2X4bOwYMzOBlNTzalJe2YyNT8X&#10;W1iqLxTmJk597eCTX5g/faAvPrSh81UJf3NxOZZfdhfnm8tLfn4pWF4O8ssB8mK+88ua2sj6UlDI&#10;66yzvVQw5ueas3OHZyvlkrO5XLpheio9O2POL8SnZ43JufzcvDe3aMwvGjNz2vScNjOvzy5Y81P2&#10;3Iz6qCbPaLMzgfqeNebmTAQhrM/MatMz/swMNolPngVC0bXFkgnVmbWmGVuRwBSX9NI+esIaCvCS&#10;fgC8hX8Vk8LM/sPCKqeYZ2aTuYW4r4BEQA5EsUA9GfPLDqLml2lu/kRyCmMHrQhTy59y+7GD9K5g&#10;HXy8wJRM5cN30gMT+oCuWEVfamX/ohogIQAroBPnLVysCGsA7hToJmeRbvCC9zOnA0lLx8VulMmp&#10;mawHUQGtAK8ASpGcsicNF7UrYVbRU8GV4oUmOIqFc3GsnJQ/hW9mBu/v/u7veINQK4nkILCSRQA9&#10;CBVDgQUhoWFqQfPAdKhNTs2JwILEtKKZcK7YGZDHsIHZebgVShDFxcWeU2oScsMyUiWSA0QvJRAH&#10;GpOKTSiEJohcAesBysMDBb9KhUXaq16rpvmxj30M8oJLxsBD3oD8JHiaFehk2A2MBnJlWMLYA4oX&#10;UQAMK+0FrHPJaCayAa4a8gluD1okl0wNFTZt2ULoR8iSvXv3hKkNuGmK+QKksYRekzZzYqzMnzVy&#10;CtFY3LFNY3s6t1NLdhca2rHHKvVGx+o1q19xm7Zh/UIuV0pnvUS6L5GeLsz9t7/8X1/7/D0/e+cb&#10;f/7GvakTT5x94G77NUs3/eImbf20b+ShNnUjZtQ7/Pn03APzx79S8uv29nes77rDc+ITFjnhmSBu&#10;1eEZzpipE+4gxfTqQbtWT5cecA98ZK5yornp9r7hd6adHSU7XlZjeQalLVO1QK9KQkO6xAteQoGw&#10;HvlGmSYiGqhLLoLOZt4o3lt9+JPFxcNdA5t+sDA0ON1uFsCrxMpPGG3JFGFF4QNALgmbMUgs6ZrX&#10;a69qnJibeuCzQ9lHhlef9punDFSTgAejFYK0pYFoWbOFv9Rc0YUhdSsF6mVYLkZwX57SL0MFX2AR&#10;ZspiWBBAaCJL43oxcYYKVunWVIBGNTj4jlCMaTwuKs6AwFzTw/JqvNkCqNwNTdOOkQOZ1OUo0bq8&#10;Wle9jD8/SejaYFNcLdXUcw29rYpeJYgDYeu4DdhuKVbPx4tLVqFklWpWldtFyeVasZ2hG3kC6UmZ&#10;dqHfhFFgO/043zLuFDLAJngRzEhgp+uZvnzfmvnVaxdHe6vdfQtDKiKBp1IbnLvbuSsJcaTadYFF&#10;iebU0Iyenttba5pOua1YzZTG9p4KRuL1NX6prdgwS+gICL9gEUmBmZPWaJvegdqKO4VsEZI4HIvz&#10;p0QkALuwjipL4sJKJS42oF/Z9cu0FDvT7eK1ylwSan1miJiTghKQuOLPTQy8wJtjxWERhD3Xe9MV&#10;MgnBPQ3XY1S9Zk3HqUG3Hz6ofezvm1/7+sL0grc03W400m/+4ca//KBz06Ycs2heUCbloh/Yr7j1&#10;tclk6gtf/Pzf/M1fMRvIdZT3kLwX5FX04i8WJSxWtEe+pj12LzkCtHjG020ecqUO9Rrgbhn1tW6/&#10;1v+K+rhIR4Zi5rIsin1Q49ya7nfaKCrgMVPjQfLJjP+fyjOVZK19Xeeu/raN0Dllt6DFcPB6Rsba&#10;qu25KoMdecepUbaaHId6ogtSk61V4ks/PtWsFZwf1N2f09y4ehsg+VASAChJ23XMWlXDXaehpK0E&#10;kdbSBvyWlslq5NRRqiA1w8kUC++tFNI94UGosPIA8exqWct1eJu2mne8Tuvqpk/hYqmRq7LbZbHO&#10;8xUiibh4BmX6HpxKx8izz6w6GGVlwAH6GeALEJY9ceuhk4RrxLsLto+OlJ4H1AKmAa7JNDoO6cBB&#10;zr8yIS0ADvxHCAJQDkEGKB/whPYUESfqSShD0BJT0pzr3/7bf0vnLG6s4gYgcJM/QxB2wcYJVuYn&#10;oYQ5BTP7RDBliA7xST9JyVQs9HTkFKBSejxEpchhwZ1yUno/BLuAUQxCNwsWJNoUNWEfImozyP/b&#10;v/3blbEIpMvFz4mGwymAhmkjGwGXyAbA67QL/AZ+ZZyJBBZtrsDfEI4/d7ukfOktRY7MNzX5/d//&#10;fThsIgCIfIhWSwgwIqNRE64FgQvYTqPYyGiByoAbaT4AGjRPE7iOhKaBW8VFjzHDue7omVTn3BLg&#10;e0wBfqUVVJiaE/eX8QkBIoC8uEfTNDoZjIz/ljDfIUpWTnU9vT34bK1Zs3p0ZDSTVlyxagbsVCtJ&#10;JnuH/RQXDzZlcXFhdmZ2fm5huVBQznD5YnEpP7e45DQK5WLZrjq26+UrpbPLC9PEvFwuzM/On54c&#10;e+rpfZNjE6vbuwcRs8+M1abHklv8QbSwHSVfh9LlpBBIJJi9KAsLZSm69hbWPOfi0uqnElq8qWUC&#10;o+ZXDzdrk81YZyy7LqGSJioJEnu7Ktepwi2ShObSWNj6WYe4sJW5VLZ7Y6MtV0maaGF1I878jJLi&#10;MsiwAQaEB03nYun2VLZL7/TyTZKupLVae9JulmNatcMod2h6p19vc+s5t5FzGm3NBvHL2j23wwc2&#10;eZ0X/Phe52X4uJ3+hT6c8TIU/r0rpF5JOvWM76YNPUEqYx2dJw7CXGtJ5dt6ItUgJ2DkEFefZlzz&#10;CdHSZuidRkDbO1ynzWnkrOag3+ioFFNEomr63WU3U2haVd2edMy8oRVss5K0aym7mbHcjBFktFp3&#10;4LYFbnvgtWkGc605O51L5nKZBCGQbZsnVpxd6CXp0UQPyhSM+JwqR82WP778y/2I5MV27HQt3V5u&#10;a6+2pRpJ5c7FM8fnO/qa59bCKrc1EC6vRQ4huQf3PUJ0HGIMzfYSWtNu1v1K00WOJmldFeZYCRxF&#10;LSBkhizyyPMdsrCsiztXSAlc7OUlgEYKlEE534yw+ZYpPMbT9LBwsQLoX2qI+VKX/3wv8SvldxV5&#10;GwcBXr5MLPOkmNlCxXrk0frHP6xPTzQ2be7avasNf8iU0Xzta1Ove308ZsB7KXKL26FYKL3//b9S&#10;r9UWl5Z+4AfuAoJgVZlYkPfFZTTyUycrX/hU/SufQ6JTzGQKhpuvLi7UluecaqNZKTl8qiVWmuVS&#10;o1xsVgpuueBULvBp8uvl+JQW883KPKFn8IFwKtbSwvHxiU+fOvPxnuBbQ5k1I9kbE81VjYLrNgue&#10;s+zWi14NR806H59PrcFH/VlTH7VeQ5dAfHV+bQCaGqVyVT+xVCsViqvqhY3NYqxZXKwXl+vlBb+U&#10;rEPWzjizZ6pTpwpzY6WlqUZh1vMrZ91aSXerhlvx69Rtmf0bJVaq9VIRPX69stCoLgbQTIXG/OTS&#10;vgNBpVLbel2yo6ehwtcqBl7pZV+QZOmSb2YZHjOkB5dIDCxINUAqUIYhsUAiQYQIHFE60lvC1dFd&#10;0DMgtQS10F3AbtJvAEDpNNCtAnfgIHH5ZzcZIYtAkxXwENpWuEnRfVIIw2aKpfMBVoKDmYZmbl2Y&#10;POojQFMWKQpkuTJ/4bMbzD0vs/mAVw6X6GDIapGcovUk3gKEKOiNA4Xy5NSwlSBLgDgoDeAuG+EN&#10;gYaIcTGI+PVTQ94U4Dl+knC5UjGQGKVxXtaB4DQBrTD1p//kWM5LHQDBuMcBYVEJA/rZgWgG0o3L&#10;sxnKLS52CaWjll/likAtE9ILhA2Vi8WkEHmRcRVQ2VJnBM3ASgnOIJJWhhCQ3OLCSytgcOBxv/71&#10;r0OacslERyv8tBgcHwkOgUIlzBlvTxAmow4oD36SwGfImrmCd9xxB6x5WDfqINJh9QbZvHVLIV94&#10;1atfdfNNN7e1t2F3caDmqcJ2wufLwmWj0hOT4/mF5XKpqhyf4kZSR6HjpOrOmqC8zrN2Jtp6OjsW&#10;OlKn2tILuQ4nmXXMVCWoP35o38lDx185uvGu/p4Ntdnkwum2Nzd2/cJ6bc24py8rttSMmY1OxcLe&#10;P3dBFlZliWkFwlRhOVXsAAVoFSh1dM/O8KLW9jemP1o9+W03vTW248d7/Z1uIqnpCVTwZZVyRobw&#10;6gV/4USvF2dhyc5VmD/UObDxTaXRodnOWEmJr7OElCeLQ9I0YqlEPJeLW8msluy0Mt1Ob+Owc+IL&#10;96Yrx1YP1EyvkkD7X6+nbSU5UL61JqperaESOypS2HAuTCNcLK7qd7jFf3ozXixx68VYCsUJXM0L&#10;XSOGtGzm68vxxJJhLWjGIo4L0JvPiKC5SZg2BbkqfwrdGWitEx4o5biJpmvhlY0bVIE8tQbDH48Y&#10;HG7MWqxVWM+0twdtHYi5NdK0xlNcY+gX/ExgUsrQQnBC8cAl0Yzlwr8qzwnDL9WU25Z0GYBXnjqJ&#10;5MxYHw4A0MZjJWNCeaaU0k+pp/EbS3YtdI3MDI3ODXeXOweWWtm5LoGFVYG10Daoo1rQvWo3KrFi&#10;M1MsDDUWtpWL6/OltsWGVTTjNmMt5hSFgpWJPCFfqTO9p3gVsIQQlp4RYmMlCyv9DvtfjD2V+WXp&#10;c8XpQV5jxHmhr2cgzkwiVATdN1GshSR4SW/Dy4iuXtJ6vtSFM1+hcn6ri8fcGy642je+pn3mk7PT&#10;p+J7bs298e1Ge5t231e0qVPuza+0XvVGNxOzYI+y2UzTqcfs2Kc/85nFhWXgBa8Z7pOVXAjroWbx&#10;xbfiq481P/Y/yscerd1+u/f6N7odyXpjmZyLdr01e6BoiFbH1dLCtJSIFzmlCPIuwxJYrVzRMDP1&#10;xfypsel7z0x/ZT6/b4tt3rDzB9YM3OQSnrpRjsUdIueoHgCR6z9Rb4mjxLkJfKGEREqEKJU37ITz&#10;wFhlysi8aVX3Lyb1NsvP81i66oWF+IdJarPW0OtN5pXURAl0dEY3Y3E/jrDWagY+Y1WmDFFSWQEv&#10;EsgpgrIHtUAnSGquXomPncn/1Revy3XM/j8f6NtxHQlZkEwRTIH5yYz90uevFf0A7CO+8BCoUHoM&#10;fggNC2RBQMlEuXh2YgQoTEhWVmBMYTHlqkG4ohlg3AtWYx4ciAYCASQB4+AgkYpiSQAJs8yANuAO&#10;GJEZMKhB8BZ/0rfQCRN3FtcfuhqoWcz+J3/yJyAz6sNMgswChXeIqGDDOf3vRuMEVqN8ECfUo4SV&#10;/eM//mMawkY6fNpOZwhvCqdI7wcRS6cnsXKl/wTKQ1sCQ+lmQXjAODpbWFWgMFNVkpgKKgQUzv6o&#10;Xak/UlEgHdEVEKeC9kDGmAIjcEZoZlAjpClWJf5rWAFpkXSzNFmw/gUX0QOwYHBqwrwZZVINhMJC&#10;eMsCVIV5xZ504yhD8ACRfh6LcSEA5RiEFkGgQi2jCuCSISGTiBBCarAPFxcFAgCXqwNHi2MWF5Tq&#10;8ScRdvkVwIpfF1u4VWgph1MTrBf2NiGpDITdStQsSr/lllvb29s4ppVMSEWt5BaUysmDx0+8m0+f&#10;PV1eyJcXSw1+ApYhGa+UjFo9V6m+OpO8I9nZbhqTce1YG0GkMmUDv/Fkw/ROTY2NHx/b0d5zWzZ9&#10;vVkdcJeGfjJ+3XvWa6NnPX2JaVziUxmNzmA+PXsRCAt7AJuK5NE0bCAs88fKSYvQnIRQMDvcipfI&#10;O9qjmSc+XJxbbGx9TTz7053prBFL46XOE4sfeou7RTR5ESX7xSBs6b7Ggx9bnj3QMbDpTaWRofnu&#10;eCUWt+ycmdRTpoViOZlJxbIZGK9MkOiChrPamofNgx9/UJ85tnbAQJrbHs8SHLx6aoFOK5ZOJdqy&#10;ejLhQjorHYRh1S7MCuP2esElgrBilhiutm7RcWYDfcKKTcZTM3ZySbOrKtSATKcpiSuzafHAi9HF&#10;+4WtzSZaqFizmQm0djvWmUi0g+mWeoZMXgiJmJO0pqqL+87sX6gvdg10dm1oZ7DBbB8RyLlwKi6b&#10;enqUu68ZswyYXwKq4VnMvYs/MOnSDZV+RhJbAweZXWLwTR8Hc4mWSPojnix+5Tlq4TylaADCxkqJ&#10;zvmOVZODwzODncWOvoVVlwphecF5gGqkOK15ilrMaSSqptuY7S9Mb1subS9We5eqVsG3CSGrUubR&#10;19BJCWANSQi8KGQwLbhWoCdMA/0REJbHHw4jFBI8B4QNIeOzGVa6bLgWmBhOxFvkX/yLf4EDRARh&#10;LwPM+m6KwH9B51lQMVcKNeMrXyl++mPOyaNdt96q/chPadfvJXJWafpMrrSQbOvyekfnEroKM4mM&#10;2o5BtaobC3IjHv8n778QyF5GNv2r92qf+Qtt/mTxrW9fftvb5+M8zgsxzerSrEJrKu2ZyQk1x9KK&#10;RfCSL3g/tfOqadaPTi7cc2b6G5PTJ4qFWvfSxt17dm7YvBqvYq1ZwVLAThV9QM0CrWAHpIbyrSYP&#10;xR2jxYLaFuFMTs9PHV1+qnvNXXt2/HKLBpzTrJTWcDSb60VgddpOV0ex9DPKX0uvZjVmnEwiduGK&#10;AiBlxJ7WdNiaeZViELziVzVIknSHVrRPHpv/9599XaF4+ld/e82u3R7eGpzWxXFE73ipCQzYNYg6&#10;JsrBcEArHnYQHnwhika+oUgBYWA7kAowDuBFJ8NdhGcVu+GsIwBFQDBWYQWqEkSFaz+9KEynJEHk&#10;DoSjpRv5vd/7PZg/zojGAF6QLfwKdwuJCMYi4BQbYYIR0VIydWBmHIwl4xyZTFBDotYMksxTX2zo&#10;yyFAbbSbLDDE9PNgJ5hdmGDAKxQps3BUDxkDDCXIFT8qgCZ9KZ0n1YAfpeOVTo9TCDnIr3zj+8+8&#10;PK1gHSKZLhcgyLloEfAdcA94FXvCsAoHzCQ7kAxzISCmAiBp+EveOGgSOK+4YUhDZNT0HOP51pjw&#10;3JQ7jcLU9NVsARCDj5ENUEneGgw2EIRAdfMThuUK8ms4EhCGldPJ5bv33nvZGdacjcSpBZoLnqRF&#10;0PBkXmCIgnG4PcCyLLwWOTUyCZQkRA6GZQfd0iLOhQXI4AApG/LlnAUiVvnGQc6zBi/NSAVnC96v&#10;EgJdImoJvRxanD+xIGMdcViR9zEL27vr5c269YpkdrXyknFnbOOkESxZ1mznQDWmH5+fGR+b7qg6&#10;uzX3VaZ2Y7c+8guprT+zWlsz7fhLtmG6hB9xO7X55NwDS0e+VIJV3fGujR23w5eRtJOhLUPMiwgA&#10;yB5DnHfHiFlt7px98vMz85/32qfaO37VW7V3QBsoarl57lO0jjHH1vy2wFYZL5+9tFzKqDkUFB0N&#10;w2ClhXXy+vy3Fp74tDd3sHd4x51A2Nn2jmYma8WUOB5yIpFI8uFpiccTMVtF2dpQ27Q0NvmtT37+&#10;1KNPX7d6w4+8+a3xXHZ5bq782BNnHntgdVd2ePf12vqt3uBoRd1ZXhLbAWjo0GIEcFDKWkg1ahH3&#10;LpOY6yXv4i9ygpe4j1SxaQytcvLMzD1f6/bzXVtAbWdds5DT58h/7ATxQM94ftxpqIvJ1Lzd2IQC&#10;pKShvDYb8Uy6Z7B/ZF1330BhXUeiqy3ebvOyOPCNp+/5wt2L1dLIlg3pbef8QEMfLKVLMAzlhMRl&#10;tlXQjVYHoTa2BpeqV+KRke5P/EbJnc1wlr4SlQ88BN0NV5t9pLtUShdiwxWszrmOVVMDnSfb0vPJ&#10;weXRC0JYJAcXNPTFXuKe0VhILc2vWiptI2Z0Fe+uaqpEsK1sqotY67GEYcaTgZECE1h2k3zd6Zia&#10;lZMOQlwQaDh9KA87yn020gp6YdGNPQeEvdjtxiF0snTByOAokKLgD6Acwu6PYiGx5I21clbrRd6/&#10;L5KFfcEIO+wzw/q/yJp8l3ZQjsR4xauRbjnw0mRpY7TnG2XbJYEgIsviTLl531e7/v5/aktztTe8&#10;NfWe9y1IQmAxu7x7nlcu8l1W5gXs9uAj7kf+ypo40nzn68Z+/O3AVsevpQ0Pd4KXtj9spstGo81q&#10;ZgkrQ5A+zWL21vb8pGG26yl3obTv6WOfWFp+pDcdtyu5uZP1xeX5Pbt279y+A5mqgqRqbl6pc9H0&#10;PEer1TuefkMEcZZZrVQOFQ5N5qudfTfduP0n4253C4DWXaDopaJzXmDAWZO4v6Q8SVhZp+75hw/o&#10;f/GF4XKj9z2/pt2yt6o5KddW6bJVLvZWyLKXbgGdANcg4XiigRMExifYJ2gG7o1+gPPSZ7IDEAf8&#10;Sj9JxyIiUcAoi/jps488NYANEAwErUCxsAuSo+DtgIzgNvAfOwvTKXNipJUCE0MigrTAZHIssAyI&#10;xv4vbOhFtBnSnIK5pW7AOJAWcBaqAjQmJiX4PzNOgE6CtspZqDlObOwJWSD7COAThwHiBiB+APPJ&#10;TzKFJd/UlkKgRWiCvF/CGQaKxcOJjFZQuYA8CGb5dfv27WhqW2FSlbo3XJ6jvaHGl/og4YD7lJl6&#10;XmTATfA67y/WESoAPUO4j9oBzS7ok1OIO5rYhG9edhTC/vzJq0SaGUYyIRMv+gSYaSiSsEUyQYEk&#10;misFYQ9PDwMtlYdiRxjNDfPsO1bnzURdGZdwmSXOBafhnsMo8q6V7uyZ97QHqQt+ZTYQwklSXwiE&#10;HTSNEdPcYVrDtXqi3qgY+nzcana2jfcNl+3g+NL8mbHp+EJ5U7l4s9nY06GteU9q68+uCSGsQ/wt&#10;PMEvHcLSe5hWAp8errjdbKvtM8Y/nZ+7r5rcpV339tX2KwwtBaapmB761ZhDMs6L9DAXg7AL9y4+&#10;/il3/mDf6M67amtXz3d2OVnCMOA+1MquEcMhRhFaNgjUUrRWV2xobmziK5/4zFP3PXTjzut/5Vfe&#10;T4yQoFbWHj146JOfqOx/unN4aPTtb7Nfc4cWT2lNRyNjg3huqW6l9VHps5UmP1qeywJqyBHz7z92&#10;4i8/218o5UZTWjBFGApEck3DruqxvG8sNT2yHSQymXQu27dhY6I9m+zuMjraglRSS6bgGDW0JimT&#10;WTUVwkLXnvzKo1/4zOeWq+W12zev2tovXYlAWJlmkp5I5tqV24bCKapLpaMlUhYrkipQfKQgAOiy&#10;IQYYDTPnQt48hpU8Lzy0554m5q14jxWsjtn2/vHe7JFUYia2Kr/68kBY0ykmSgtdS0sjy9VN1caa&#10;OimZq3YlHk8l0gYKGKzHOD9mJ0wLLUSNKM/UvCXSVYv0O8wa0w/QWQuLECaYfWEQljIZYcv4nt6D&#10;zpcJKWEU5EJLzxiSIpfl/n+RwPGqg7AAF0Ql9HKmhbsJnUgajTSjfxRNSK7m5nKf+aj2uU/WE9nC&#10;a9+UfdVrU1vWfMfXG4M/L1tzWS7KcxTy4MPOh//anjzcfMfrxt79wwUIuBaEbSrfpcuyXIS3rekO&#10;z11cze7wTDPFCA+aNpMdvl6dnHnq6OmvLSzs62yz1g+MuEX31JHTU5OXB8IeLBycAsL23nTDjp9K&#10;KAhb0fSGy0DyUgNAQnwQf0TFvUaxlrByLhGYDu/X//KLI98TCAuEoPeDBwUk4CxP7wc7CHgAlNAJ&#10;gBlgK5EHMH0M2AV7gSjoByDRgCKQcNIbSH9L30tfBNuKBJN+gz6Wn4BEdLNgFaL6MwsP8cmsFxPW&#10;dLASA4FeF2UtXRYFUg5yVSQNEuEeZ0Q6ZCog3fWl3lZUiaE4aJVWwAvC/UmiL7p60C1VoiGgOsmj&#10;C4pFkCPUAHwtOwvaEy5AFunxKJPDoTwE59FAul+qxykQ8LAFsCjN57zSS0MxwPWC9jARBDDNFwEu&#10;hgUIijcYP6k31DMJEZ+7PxRUzbVAwAqPjrlAsbCchOUSK8ErcyKV7qpQkGxb4U/PNiNSOjhU9pQr&#10;IsMSrgt0LPgVXhycDSMrsQsEl3NR0N1hKNZRTSAaYcBDi6DVOZEocc87kYKwnABpCAoSoK4EsKBQ&#10;lNHcDTIU4AQyNJf7iUJ5sTHAYmGFK8RRvTFmzI0hIxgtVobLzVjDKTMBO9g9tWGr05aY8p3JhUIw&#10;kx+Ynd5QnFgTFEd+JrYdCLt2RljYFw5hSd0VQ+PYrPPgxrLaUn/xnvLBz083D2tDP5geeHsutQVB&#10;JIN4T4tVi1o9e2EytxWo60Is7NL9y49+orlwqH/93je5mzYs9fS6uTYrjiu7GlW0MjYDBbAP7jm4&#10;eenJzjZEE1/41Ge+/uV7brn11n/9b/9kYHSY0WVyZjH/mS8d+csPL8xNjbz9TZt+9ifiGzdDLaCO&#10;wMDq5cEktVIWnBscSyTbq3d5qauvwn47ev5L4wf+9FM9Y6XhnmzVmY3ZTS3XZ+XatO7OWjaTJwJa&#10;Jhbvbsvw8hn0ku2ZVE+H1hFTITHPxeRiJo7MaoRRV0/GvV/7xuc/89lyo7b9+l1bNmxWfWgrQ7JA&#10;WHm7i/tKa9Qh/U9r8l55HKvt4oHLIkHyEBIwe0XvCXhlmkkSSfPICCAmmgIsbKwUg4XtPt0Z32/Z&#10;E+ZQYc1lgbCu5bsxJx9bnm+bL68tu9e55dFyPlUgxGSyPWaloYIsW89m4lneli7JhPQYnYu4OIhE&#10;lXU6QR520cKKkEDQ7QuAsDRZjqVjwkuDnp0eEHKaKTDJTxhyEoLvXzB2PL+De3Ga7xdcDTlwZYf7&#10;IsH0d9kVtKSXDi8uDUdG0JhOBi62paEWjx1z7/6YdffH1bz0W36m/sZ3Nge6rYR2bvywsvwXxk59&#10;lzV87t0eeKj54b+OTR5pwMK+GxZWa3q1jOk30O9clvIv1i/5QRKtHBP5nIWUPIGR9AkKYuqn5r5x&#10;+vT9c1OPdySsHeuuH+pdMzs1vu/pB2emipeFhT2YP6BY2N6bb9zxk+cgrIGMwGKy+ZLaq+IEeryJ&#10;IHENx0vYOQcIe2i//ldfGv2eQNgwGonM9gpuE4EpTzrroTenbJfOVPWhrQc2lBCsXGcHoWZD8jIs&#10;nN3E0yDUsIrKRdCbVEbAnMCylfW5NDuv8EAFIEm0VFEgyIloTjiDHwZdESwuOFJws9RN2h7aamWr&#10;5R0hxKT0nHJgSE6HD2loBHlJsedKIe9KMvu5n2uODY0jNhFwKctK6bA4PEjd5Ce+ZUQhcDHcWXYI&#10;2x4OSKT8lc2nnjRwJZ0hdwLDHomky/p58mUpxGSkQkEAeUk4G95DnEzMIXVSSK31epO6cpFEjSFG&#10;ab3zzHrcqFngAWOVne4CmDUbxE3NjqzuH+jtGRrIdXR2JlKrYlZvUE82itntWt9u8ETF12qtuC04&#10;Uye1GhEJagsnUPeZfdu7kqNcvRIWUM60FwkyxYSomvpBraXCDzi63QqQGdf9I+bcUtVz/e7+fq0t&#10;7psl36iqAAIX6RnOuXupxAuskspPZefy63ptvD512GsstQ2u3ZEYHvK7Os1MNk6oZssUgwj5ilkE&#10;38STRjG/dOrksSNHDw2ODr72DXems1mH5yup5dKxoLw8cfrI9Ny4lYu1D/cEuTixych07zJfZnCx&#10;JSOq0lYqx69n55y5era0ptZewo9DIAszVpyrLRyb98Fr3W2ljkSlI5PeuSW2cXXyuo2pvVs6b9jU&#10;s2e0c0d/ZmN7arDT7sloWVP5dKmYNRImFY8v7h4igjDhGpwYIwvyQdfwR9YM9fcMtFxHlBOFoCDp&#10;DVEvy+OkhHlqS+ujBtlKSCr7hP2IPCkMrBkf0x0w+mcAKum81cPsE9IcN7F4tpHNFNPmDCpFra3R&#10;cUkRCS7W/9JGHgQbPYzKjBMAVAinoCdIT+voWAB5MBGCAjvOA6PS1/G+PufdJU86nSbfVJXxLawJ&#10;jZKIBNILvwA0hnGEPIBooWTm3XDUYAxMt0MycU70/7P3HgCSXNd5bqXOaXLamc05IScSAAEGkAKz&#10;mCySohIl2ZZESdaz5PTek/zekyVZybJsU4EWRUlUYgYDQABEDou0wObdyTlPz3QOFd5368wWh7sz&#10;4M5igCVsFXobNd3VVbdu3fDf/5zzHxkWpQ7PrxbWNbmsfvBlFHUDrnr+FK89hFVLcT2ntKZQo1B5&#10;mJTGHPj1pZPmFz5nPPD1SnuX9dGf1u5+v9XezNKZEB/luRHM91LwK1hpo2POsRfN3Jx9YPvi4X1K&#10;Bsy1Q6RJlVxdr3y7QDA6OKGS2QvBJ9A14USajWRDzZkfnz323OnPVYqjbYnw3k3btrVuN8x4dnZh&#10;YnIKPayujs6OtnZ/taAWtN+V0Fq7lLIqXq5jX5Z/pjyTq9RjyU2b2q4KuTGVjAQWFc55fQiWZ+br&#10;CZLGRU0hlhFxCQebm9Ff7ONGEtfdovV01QlsJcCVqVSWoa+8Ml/mDPRlhg7fPqkyUUnX5n4F+sg4&#10;yc85RgBlsCrmGIYCIUcDqLQS3cqRcjZRshe0x9jCh6LuJNv5Sfm7ozcfChyUTcqwro0zBG5O4vUk&#10;VxSUxhbgZr4SqlW+DfBoUANBGQKUKSZ1KVXwzo4IeMnlgptS9Il/0QCwSiUL1Rh04Qsq4WVuVipH&#10;ULjUkgAbuUd5IjKGrywDHwrrIWXjyGAMD+6aM/O5IPXAyCZuY/Io5bfBjchJpOrkcoLOpQYu2JYn&#10;JHneQRXIBBaUldNxdpoL8zEwF9RLvBvzsWzsK6+LJOlTzUnHnTStYjpjNjWFEWapVpryhR5d344l&#10;N072NJKymtFImAarpvnlNFeqL10228GpWJopBKuTlJrEtPNGj73pDY09b21zK9rCo5XiUxBfXkEr&#10;Y34Ig1/WuUnBqAp0s1hyJeKJaFR5DkhADE9kRYtUw6MFs0a0KK6tRiRuoiERjtp4ZaJfG9I2dbe9&#10;5c6ea2/Qxhey33zcfvaENTsfge1ilVVHFYpAAMtg9EENCdF3xZX802vNGohi6cPU0p3Z894bt//Y&#10;bZt+9o6tv/aeLf/2vakfvSb8/t3aHe3aNXFtr6Zt0dw2t56qaKyWGSqtZUVJg1BAlQgAqcRIWGcg&#10;jFpe2IS4IrmlF455MSFfFVdKYrnzQY3SUIO26g+T0nFUf5NOKMs86bEYenCKwiwCbsMQBgGJjYZ+&#10;JEObP6y5nEBGivP5FtbZQNc83IXhJ2Nta6W1YaEhPBKJjkcasw0pO2lWLRIcsVRioeRUqg6kj09/&#10;0CXlZoOBg3MLHA+2VwJuZITCFQxrGtY93JYwS2F9w2lYxsGgYi+46EbVyP8O5/GtAgjJqbgr3DIZ&#10;kZbyyeefCP3JH2iPPri4Y5/20/+H9pb3lpvR29AsuxoPyJ7LmM5fjfpcZSJQA/CGLefXOpFWX9Bs&#10;EHPUCjfpVtKpLY7PPH9u8B67erY9Fdm36cDmhm3Krb485yLWqjdu6L2LnIyA1uW9dd+wj6Jl808h&#10;zmkbWsx1niyIHw+eKX084MUEZgnrFmAdGqEfWLI8TQeQlM8DpjMYggRm8dVKYBSM26IAwwGCg9kR&#10;83JwEwKC13lPqqgCNMXNkp8HWFkuR/nFJi7YWvYFUktpBbGt3ILiyZG8yw9lQOZPoQvZofxSDwJe&#10;Ba3KqVh7ybUEBK+cpy7lHmXlwJGcU5CinFmmg5UoWao0KIkUWEL/2ZffchJxdZBnJCa4AIDK4xb8&#10;Kj+X6TKotPPzoyqAPMeXITXU9MsPfDSmALL8ydkFzgt4pUlRiczHbEBYJiE2ZmXMo5Kzh/fGlgYi&#10;m2zPnLe9ccucT8dKiUiZwvcNWlPT6Uo1o2t4kUdMklqFudhybuuVteu3h0up7u89hnHH/8AfB3AE&#10;0zI1rbPe9I5wZrtWHXFHvjOZO1OOa5m4ntKKivZf16ameh/Cgt+pBB9/hHg+xHL5q43zbUVd3Qch&#10;FsRqqOxoFYLMSJWtVsZ0IDPuApPSkauu3fW2uzf37K6eG5t5+Gnt9IBWIhoAhsHw5fglY5cSR6I1&#10;vq5ftP9X9aXZMeRgE92x9ju2N//QzshbN4Xu7NLfuMm7ut3Z31jbGq20auW4V484mgpXgogq2Xql&#10;btYdnhhurJLMSyXI8D0GyQOPLIZyKVAaBKwrzgcSqKN8SWIFDSQNs99Ml4ckeeZ8JeAvGDgYEbCA&#10;MKzg3IO7J4IpfCVKW7joiNfp8lrWH93USTZ0vmEZJBnholo0UU5HpqORkUh6lDS5CSsf8coGAc3o&#10;ejm1mhrYmZbrdfGyYmiGGgnCOsUas5IFWVf3CQ4WAkYGfdzX8FwCyHJFxFlwAiOaQdWqrGwvix25&#10;vFL9r/cryETPSzi1ELYdzcoXa9bD92t//DvlE8+Vb3hD9Cd/wXrTHU5zQifXskni0cj3MFVqEF2n&#10;/XrjK/BidvAy5oT1F8tltGZcCKfNRLxQHT/T/8CZc9+cnXl2d0vXztatHclNlhsFJmho5yqCdN3s&#10;3cuWaKXMzOXe7aq/u9yTrb/+LvwFyEPghKAZ4fZWdm0ZVQSoBTiMTwQb8Tk7spYWZLNyWSu0nKAf&#10;ISNFPJVPJGmtYCmBhvLO8WJfkn0pzEqD+yXesnQQbkqs2wGJKLcpJwlAtlCJ8omMfheAZoHmQlvK&#10;kUGZ5YQCl4OyBbRocAmZcdiYUwI6UwBfcAxnEID4MpswLyt/KCUJALegaqkxgYhC3smsF6wipHoF&#10;fPMu97uyJBy8PPGtKE0AduWKcga5tDA+QvSubAPBr1UhBKrKeaXRyMOmUvh9AF6hYIPT8RV/4ioH&#10;ooWb5JjmpmR7Q6Y90xRKZOYioYlEeD4ZzhpebWik0DfozM41WqHNba2b2tob0xkK5QdkywO/xMaz&#10;+mFkLVFeUhAPjuX7N4IGq1q07OzPdyGxsMmaO7Mwf2TRGktr1fRlhGGqIFNcVP2liTCvoH3+E9Af&#10;9CIfgvhi+o4Ns0deeqVt7dUqhCMo9wVKWIcc95qbMjddv+vdbzU6kseeeWzgO99eGOzXijms07Rw&#10;ZZFCNIYlqOSOel2/uJFX84XCBD27TIdq0rRO0027SnNNgdLlvkqzwgXARIQN1xJ0sEL0cDJiKfdA&#10;X1JYMbJ8Azfv+7WKC6HtcMKQCGgqy6AMPX7wlvJ/Vc9Y2q3faGUxKpsMi+yIZhY7+IizMbayxiNy&#10;kyhRPArQviYenw9Vd1NedzICL+cakFFjQzY/DbpfFcSn29FoIRadDIcHTHPWAsIalTDuhUStMIfY&#10;Tr1UKwdxnJRNvPXx9JIVsAxSK0eiywA69BcqkyqSEZlIYQIRqBPundABNqLc5BLCImxIJfxveBJW&#10;vsqNXkkhm3MLqXu/qn3tS7m+odzb3hn6sZ+N3nwTIsklg6gBpRDKMy0Fs8vyYPwq25e/7xNZtrIv&#10;9zFx7/LffMedV/5a6xRGGN2uRg8xgtJI3/i3zw19rVQ8194Y25W6rjOyCVEr8vjhf0NKCMaUupf9&#10;vjdyqQcE8HVFzSuPtHXfqtTU8r8LHuulFmbjjhOOTUYPziqgQhASH0pIFvsBaxbMpIKNhDtTo9d5&#10;c3kAEPm5wCC+hSaQIVrkTjl/4IHAnwEcpAyChwRayXXlz/XeMT8M+EIB3HIGGT8FTQawj8/lLmRS&#10;4Lrypxwpw50UkpIEK3yptwDsSgXKmeXSMorKGQT+snPxKB3cWlCklxm3pUqDgVcAqEBJuZygRA6T&#10;wgdVJwWQwgc8Ln8KRxM8An4lJwxArVQIvwoQdrAskQYg1bLyxledF74rmCXVJNUaIDZxHggSUcop&#10;5EnwOeCVjR3+TKfiHQ2NW9s3tbV1eQ2ZQkqxsCVTD5er5ZnZ4uwsDsxtjY3tzc2kjfdBhG8q8fuq&#10;X9eXy0H53d23EOPop7yZbNyJwk4xnu24vnnbdV1M5Qsv5vMvFZ05R4tfztTI6QOg7z9HWTMsg36p&#10;YrX592SWizHPiaJ8r6zUxAYr39Ya8WSKlnWQqPW6mtveeVvTDTuHZgeOPfHQ2JmT5NXmEMut6Sqj&#10;kqMSFGJfdomQfR2/cO94VV+kFqaySABeQ5cxSrvE+8uIICNou/jthx2aghdSCatUy2JFj9cfSrwo&#10;gNNQTFytVRJHFojKBdmz4KuQWmTxgQymo35vqg4soVpKH0J5wypfM+W/Cur0u5V0PIYw0VGWwVFQ&#10;rIwmsmwVBRlibAm0pKcg2kz4LcGe6uecwP+fjBTBmLveUXXV430I69uzVLs0QnYknLP0KddbpImS&#10;6MH0qp6jKGkVBlKpqxFWxgtuASJWKOTgwwvGvpcZCl+m8LKIp/9wCcYNFAkQrEYvECkcuFhksWWG&#10;u7yTb0il/S9wEoIcPT1vG3Oz89WHv6X91f+oDg+Z7/1Y+4d/Qt+zV+w7yAWq5Rl9pqpyki6jhMuY&#10;zl+t6loBXP1LnIdl/t4rfK1d5oynJYuV8uj0iYGxR/LlU82N1oGd+5uMHUQ9ai6qO6z58NBIqena&#10;ym/kvaspUIC6/N+Hr5ezLf94ucYu7xyXc91VfiNwZCU5J+MbvVvgrCDatdhBwTcXnDdoogHFiFmY&#10;Y4SCXbn0Fdh3AaYUlHYBtLqM25UBSgarICet0Ft8Ip/LzQbODML9yYygwMp5vnYlKSsH+K1A4Ss5&#10;RupQdtgCd9iVpna5BYGSMoZLPQfVFXBtL9PH5dJi0OewwEjIqYSglbuWP+VCUue8C47nh/wquASo&#10;XYotn8hdUP7AnUBqKVhOyC3IwbLOYYeLyo0Lol11ajChiKhHgirQ/YJSDfhkwd3S1ORDKb1cSepL&#10;NmkWdhhvQisVTcSbUzo5VZjn807GyXQn9KXcUrFQampt3dHU1kk6kez46HxveFOt44aWenOp7lVC&#10;rFtUCvt4rWBURqtzfVXNCbUf8MO5zIKBxUt5ma6+YFp2e0fM2agRpYMGvT95V6PFVq1RK2ZydrVe&#10;Pe4ZY6GmnrS9KW/XolaEZ4BvOzSnwiZUFdynj21ZZCi1URWGRCQE8nlVfWmoMtnnuqWGLXtus7p6&#10;CjG9qg5JmGhNL2+qtVBClS3U1MxYfCGXP9vb19vbv23L9rvecldDusHUrTLuB7YbKRPqGvMammvR&#10;pLlUyx09p831bwpFQ83ttUyzqUcsQsMd8qpUTReFFOLcFBNLrBtyBbwrwS31iaI3VVJe8Nh5qlbd&#10;90bQnnLFi19rnV8hJFUYldz0ewpwfq5RtfVqvHA3RueBZ8YjFHkBxbvSyZCLUjlXz+fxUcUzkAfn&#10;GP8wXx5d4VLhuuFX1L566sbowPDwuQGe4aaezU1NCMwBRhkR4A6BmKr7kLfV9yVQ4FUAqzjKqq+W&#10;/1Sfi1iyMLKir0xLYRTjUGKYUE6h+zQ3N6TSSa/mEEOcrCTD8xFrPlLLOk21Bv/pqhyzy+1L1Z7w&#10;xuvZaD8qbEONE7SSqBOOVxKJxdR0ywRaQfFY0o1Z5aRXZXYOmaQYI11HMLgL/uZPZgg6OP677BPL&#10;hb+QjGUXzy6XUjJ+KwhVxiPGMiRvCHTDFxb8imMScBa/CzEgysFyvOwLUXEpF1p5zOUVdb1XWev4&#10;lVff4JIAPlnjugVMeWousf1WovRNyrZWOTUS/9xnY3/316o7fOij1Y99XN/azZCtLOAs4ljDkTGQ&#10;P5CfVkuY86hwpf+lZheQIay5XtHJV1TumRCXqWjTSO0zygqF6yH/pBWZvlC3EP8+eoTMQ8EkJHd9&#10;QZsJpvmL621s3D2uwrmcAzuWw7lgAxjY16xhuAIrVGXQpBFjFaNQKg+ZpbtZPWzpngUPgHicbkYd&#10;LGSwO/UmnAFsM19HYlEPe3ZUBXiSUssK5StnT45+9cTgV9z65KGuXde1Xdvo9qhUKRAQLitedB9V&#10;hpP8UnF+pmIvFrs7O1tbG12jjnYf6h7+PfoWt9WGuyJmozBDusW6AdUzsA+VUuanCzMzjh3t2LW5&#10;+ZDloEpbRWbRRPoJk7cayi71pZvcsg+AjbRO2pVEDhnJ7Gzbub5wpR695najs6Pk6FGeNfVk2vAr&#10;KluC77vmqiyFzHfsMjIyVula0SCwZHlA5UGzb0EMkbVaRZoR+sofLjnB1LS0Rpdcq6sGwEWQygWH&#10;BX0k+Jx5lfSDSq2HOFQdJghZXfWYKbhkclGtywoBlxSl5LgVPJXNGtVMjC9meN3gV65TJW72u+bs&#10;V9i7ZfhaWfK19hXHrHR4wbuI3qjfqOBfLH96zvAIsK2qbL9YaZ2aTq4KRZeEAqN0UBUXjyEBk3jx&#10;MTJmSt1ePOC8zPgZ0KUy2EoVsaOs3LQZ1iMYd1TcvGLYEB23dCKaGJlpQ8Aoy0dASltStXB/W4m8&#10;Vy3PqpUWfBiUJyiJnOTiZ7c8JQgMDeawoI5kwSSfB8SSkE+8q7EhQcC92gj+ip53mY2Tl7CpIdXR&#10;murpjG/dHGttKS5lp0+dqo2NWRUSeno0PkhMAKQPJlQjVKhREsZu0ObpeHuV013R7kNtqZ7Y9Fx2&#10;5IVJczgVYhyqEf4lIi2W4zI+CsL3kawa3RWQ9ffVy2IBABYwxbkiotIZkFc2FFbIzV8cyOfLK5UV&#10;THYwYQsnJ1nBuGdM3XrI2nLo4HV33tF9+ODi2eHTDz9ZOteH5jScogO29vRo7cImKL09aF5C+8qq&#10;jvngCjIoYgkKAMdanWeDnuqrfpqATGUylk1sYYJQISaBpDCUGNlxEuCdfeEsMb6z8SH74ksqG/vo&#10;KMPFAmHRR2ShyHmQqRobH+Ng9mFwS8USAc4QuCstUK/4Vr9r1lAQRSkOK5InPhkOTRrReSNZCScY&#10;7Ss2qTPTtGh/bS1QQ3zfhTl4xcX4nhNIu5WPxNSDO8Gdd95JRSGzRSptHBi4rljrAkuW/ERQ7MaW&#10;53V8Nn8aDelJXYuzhnI01JTKZCLUtdRwb+t3Pp944utzTZnpT/5z/UMfSbU0kLkNT7f1vBT1CJqq&#10;xq1Yfip+6jltYpDhsl256iA+pVcQ8zDcSMjNxJBwQrfVt+rSikSIR57Xd4GI37REiGOD65yRWEeR&#10;xI3aWpgwAt+yopS4vFjZCBdilp2OYKUBeoIyw8monah5DREr0xiJNYXD6VAsrsWIMq7NaC+dmH6i&#10;d+wF6I+eTd3tXZv1RFplesaPPmSRzqQeDXuxiB2LlCOhUsTKhs0iQuPYr+NJLZZwwrGaFVZO9+HV&#10;XwY6JAoQuDWSckVCXsishMx6LFKJ6bWYUQ1rdiSkJWK4/FSjkVpjAwJZ63ppuPHHQlqciGUTVO+q&#10;d6Nm6UuGzoUkTw54ikmoRp8Oa0Vtumy69bBWjWTJRFsMz9RNchhyUJ0VCqYqPPNCANaKrdc0FjpZ&#10;PVQBVYdB8UIGKJi9VqrLjXzEYGpIBR6gx6XDNbviAmRVassypJVKUeaWLaMY1vMm92TUIirBuEJU&#10;asw4j8QgKq7YpqAeWEcVBvudq1onKCehko1KRfKCYYHCA6R/P4/V1/4uYNRwN6KrqxVDWJnwFOTW&#10;iHhiQaPGArWsUVjLVmLU3MVrvikWlqaIOiy6WgRpCXhn6JGFMjuBs4VMb8E7OwxYksiH/XwhT0QS&#10;aFcjISGeh5ZB/tVUItHU3EAEfyk7z0zeULWbyAebn5+ZH49tr7eTpKup5Oll1XPUyBaDkC2PIKoF&#10;C2sts7CIaikWdvmIddQPro1WJZxCGKhBW/RGzxXz83ZnsiO0h85QVxmlsSWzsCAOHSKP06s1rNL2&#10;8iXryZClWFinohd6SxNnHLfQtHXPG62ujmJULWIRLIKbOz8Z+8mrfe0lfky0G8gGezGqzoStkEAP&#10;eokvbGSy6i7rlZqH9c4OxXEmjtZz+fKLJ8YGRqKZhpa9OyqpCAvciPLhjFG8lZs8l5XLo+BJyc6q&#10;HPs6quv7Hfoy51cs9PmN0wSAQ0656srp+13tynwPRUqCO8AT0ldYukGfgQdP4DMAnBUgyyb+T4Ju&#10;+Vwgr6wrguOpGKBqEJrAn8BZZKqKpQI+OhEr6hU9M2tGgbiLTGiRTDktFOwKFtZHoOtlYVWPWjZM&#10;+oQZvdf3+a3WDJLBRXUzrXkRhqEqy1OyGhjhZc8zYCsOD+IHzw73SGlp3oGo1uWxsEH7CZqHrACp&#10;ah72M888g8wWtYTAFkCfWgpcrDhMFoHBQLSuxnFlm9/Kq298SeQJKx4Nwx+WELdkV/r74n/3P7UT&#10;T2sHDsQ/8onQm9/hplM1GZrW5Urqhy8WiCvw7MSJ57Rvfblw+piWz5kNzWTDgN6CboFeCilMpHga&#10;lSJclrKymhWrrtyy2BmFJQmawVq1AQvri2oJCwtYIdVjWIUJBPTU9z7+esjmW6YINLFUcld/1lIU&#10;kBGHbQjDPQCva8QVA7uRW3XqZtHwbEXnoeWIY0DIKWuL87XxM4NfmJt4MVKZ39/SdLBtS6PZYFYN&#10;XeWBpr840HvKiR7xb80o5ItEZBbLtc2dnZuaWxjVrSrSiGSXxIqHzolyTbr4hV+TZXMSBWeYLdQC&#10;AMclz1uqT8/btZDZujW2O+Q1GrWyBWdIekYXl2X0/S71pZGHDdQGDcakBhMZXiKZcHYy8tRQ0nNj&#10;N1+nbW5b0qsQLjZ+JGSBjDixEOkqFRWv5uyoljYRWCMKOVIA6IY0AK0iD/2Rh3rjLqsREtjiHaao&#10;fD92QCwlGxzZdmHn9nA79kg250+HKrCBZTh5ZY1S3WZp4tvdUArzeMY8elNDm48ACJ4V/niKrEX3&#10;W7U0FVS9rmFjww6GZ8eYqjoEgYDq2eBQSdVaitbUVN5RAC2flqEvlEmVPM/rFk3asLKudiKVu0dj&#10;tUL/Vl3ddpI1sl2aCZ48fQ7LBlpKda0Ica8YZdZGr3k9q5mJCQOLHu56KyGseK0F8EgQrbi2iF6B&#10;zEBiNlITdqVMiixMqrCIYDCVrIp30GsmFUenaHGhMjERXSx0UBf14uzidGhHrf36Jq25pHRhlYcW&#10;DRQd1lB5eGMgrG55FSUJUDOZjJ1YbjKbG9bixXhsn4OsFxDR8bCCYUSFa1VhPKpbwvLQR5U2gFoy&#10;sexzqq49qE2eqxm1zp2H3hTp6a7E8XoIwaKb+F8uBzxSLcvRb0z8iURSICzZO5iPydwrCeWI11K+&#10;BoypOBTorlLjRKiLCLHJ6YFzA/VCuaG5KdHRbKaTlMXSQ2ogPL8JEFxJaVyAaOWAV3Vb6xIyJ8nU&#10;tZKRDbrDxs/cr0KXFVgmEJbZF1wl+amDOC1xchX3UIncD/CrOBXIJxwjoJZ9YWclW4wk5ZI0LXyI&#10;aX5mZpYWEQ0BYbXqRDU0Fwa8xmqxTCm1IRDWH3qCCUb5T6iwNV2L1ePggZpVt+OOl3DRmTNINUe3&#10;Dn3XACSCCeLvzn1tCISVRiJNNFjbsM9gwhqP+iEBBPnMWDmQ2IZBaWX7EUh0eRT1lW1+ryKEVaIl&#10;HrMjFQUmwpS/mAu98Jz9B38QefrJua7N1rs+aF53C4HD5vyCsVTwSmW3UFrHq1QxihUcBWLFovHS&#10;Ue1b33CefqZ66pw1OOrML5ou860SEvYdCBgBGDcx564QlaRD8bhFeEgCdGQGuXjguqA3rxfCVtAi&#10;910EfH8ZrUYoLYAH7cZkDFpY6x/UXjrmnT2tjQ67I6N13IRG+pyTg86xEb13SkfedXZgcvKFkZHn&#10;xo5/LbE4v1ML79PT4ZynjS64U/Pu4qIxPaXNz2nEGs7NawtZeyGbH59cHB6tLi52WKGWat0Yn9Im&#10;prX5JW1uQVtY0mamtbm5VV7T89r8gjafVWeb9Q9YWNCzi7PlmfHJ6dxQITmktQ4tacN97uA5bWBQ&#10;7x/S+ofX8Roa8XqH9YEhbXDC7RvyRk64/eO55/Mv9saM0eq1qb5N089px4a0oUGtv1/v7dO+skN7&#10;xjCOGOYTpvFQRHvK0Pr6tOnH3YFe5+hJ66Ve7eyIdm6gcuZMbWBAHxqKDQwbA4Msx020MeNRBX2V&#10;69i6HXvWO3grAza5v5VFVDloAJt6z2kPfMt+8GF3sNfMLeinz2hPP++98II+M5ks54ylnBOL4zgG&#10;W6T6hniEov69Ucnd1lt+Nez57gLKhqSFZmeMF55zX3hGH5/Qhof1EydqA4PmyJB++mSZ22xqQUn/&#10;B20D5YR44Vk2OR59+D7t0e9ok7P60oL27FM6+0efc+gWmYZUMh4VX+zXeFMsiEBYWFh8YQWpiH08&#10;ACUyEMvowzglnssyIQXmbJbLMpdDs1phReQo9X8sL5E42X/MQs5eWDCy+QYeo27PLU2bu+r4Gnmt&#10;RU+rKAirZCpjdsWqDFc2hIVVcrFq2iagyjYjyZgdz48XlobL1USxpbFRa2JUzUOJsxL3xRP9qve1&#10;lmSGVYZXHlvVqw9aY2crWn3TjqveFOruKsWQE+VHqLiS01ZB9gDKKzcXXUd6C4MyaZmAsEzGsLDM&#10;yqoCPRdqTu3QJCicy6CrW41NBH5lF7JLgyPufLa9sy26raeGJyR2Et/JV0BsMPEHM6IAR6E/g/cA&#10;8r6SneCil3iStcr2eoSweKny1ISFxZIe8KyiOSDEaoBl5ROhYMXtVbZAmkrcDPAiEKUqWgV/Uqv8&#10;xOdlK/iIg1ZTZlKf161Zs6HSmNEy6Y2CsHiQLbv8+p605yNG4m4K0ZqiVyljCUyaoUxUj4dobuLC&#10;JB1cHIcYBCRH9oZA2AvayUouljUeCwYqn4UflUYuQfQKpPlRV7JaFkgkMSLrGiLXe/y6Tv59D371&#10;IKwKDmCYgArF0KuHckvaIw9o//jX5S9+3YrEQoeui7R2utMT3tkTet85Y3jc7O8zBwbW8ertB7eY&#10;A/3G0JB2+pz2wvHQiV6vd9B58Xil91wUIASoC0W0dCMSdDwR59jxE5///OdR+f3a176GZwgtB/9m&#10;0qn/x//4H3GhxsonD5F3hixxmV219tYLYV2rbtF81Ypfy5teBb/WiMFyzDCL9tEXy99+uHjk2cJw&#10;X3li3BsYtU4PV/rOuL1j2vCsMzmxOHF6dPzI2MwLi4vnkrV8mx5trYdi2Zo5s+iSFbOQLeZnIF/s&#10;/KKdz1aW5iq5bCW/VJify81MlYtLjRa6y+X67LSzOK+XcuWl+crSgrM0V88tXPzSF7N2br68MFOc&#10;m6rmFrxy3uZsczNny3Mj0zPzo0tafyk8POuNn6uOn60CZHvH64PD63iNjhTO9tcGB7zh6Ur/cG30&#10;eG14MvdS8aWxBmckvyt6vHn66frx/kLvmWJvb/3M2fLft0XvtfVvRrUHwkuP1abPnquMf8eauN85&#10;PWC/cMY4O1LrHZg8dbw41B8CYZ04EfrafbkXj9ZRKdzSpaXTpJoIASuh6l9lEOtpqnkt25N0J1c0&#10;HrzP+/QfTH/ub6OnTuWX8vGnjjh///elhx40svOhfB6ecLqpNZLKSISDHxPhM7cblBnj+/b4iw7w&#10;60fYBKdusZj62pen7/vGUt/p2PGj5hOPFY+/VD35UviZx2bj0fSOXVpM5Xn4AdoEDfEPH4dTx7TP&#10;/Unt7/86OzBUKy/F7vlC/W8/W3vg3trcTGRTV2gLfuOKKH+tC68cCZgYoGCBsLi0ylQRbExmgb6a&#10;zDrCzgrfJnBH5hXHg3mCp6rbdawvZpSVN/bwUKhqRZKmifcRwuWVuUVvcQkWtlJZDB8ym69r8poL&#10;PoT1O4Mes6uh6gZBWNw0WDvQihncKE00kq7n3enRQn7CbU5Fo20xLQmRX1XOP9yGT2aoKBpSCqrG&#10;DgULTk05lVB1QB8+W/LsTduvvsPoxpFAeSxjpkD1lc6hcnOdD3cTKIlgLjmH0LEnvS+TMembxZEA&#10;nENXwp0Az3nqTtl0WV6C79symGwro2OLp07HI1bDjs1mQ6MZiSn1pvMugPw8oGAFZwTbyoe1Ifsr&#10;T34pF7qAVgmwdTB5X1kMcYn9SSZXbNlAWDAoky5rMGFhxQU2cI3lhIHXROAjK1H8bOIjK36x4hor&#10;SJef0I+Y19loD7CMudzi3Fy2Xq3t3rR7e3p7q9OWKTck6omNciTATimBa1IDvqKC+j/smY0EARoN&#10;eLZEzDACd8mIjqk2pIKoAggrO1IJGwJhpd0uF+a8V2uATVGYprroNeAejmHthxOOwB1xKpBxaeVJ&#10;LvHJXtnm9+pBWDVwqceF76ftuZHes9pXv6h9855cJONs355sSGnzU5Uzx8onj2nYFQYHi8O9oaE+&#10;79Jf53oLIwPeYF+BhPbTs+GxKX12KYQFvl42Jse1vjP17Cyax+HuLVpKaRVWM+nmTZs2/cM//AMo&#10;lqdJLuJPf/rTsqgjr7LkEA4WJC9DqK8XwhLdY+C8SfPFXTVuxZMMna6Ry2vffmjxwcfmTpyuh71q&#10;V8NicyyfCBE2ORt3a62N9qbMXGPlrH7ujHtmPpX1OqxtDZsbGtqwolWUWdCzUxysF0N1J4Fzql6P&#10;GrWoacdC+MIWdG/Rrub0Wqa1IdmScpkR4oaTDBUtrxrR7LhVi5mrvEhdGTXLHJmOWE1JPRnN1Ssz&#10;uezR8tQ8gVuZzub09kQi46XdasopR/T5puRSQ2gdryZrPmHkMmaxMbGYtvKt1XxjcsJrf6TWnQ0n&#10;2q/PRbctLSSjk436bIOVz1j5rh1WoT0x3Ypb5syt3tSdM9W9U2ZD4XSrOdscm+lMDfTExrbFa1uT&#10;db0wNdLb+M3Hck49smdH5KrDWnOLQfSYv4panjovsTeu/7CqCnNiqcYqCY11AmxDLzyrf+OLycWS&#10;HclYh64jWM3oG4jkC6GeLVpHN3HW1a07UpmM+oGKfj5PSa1z5bv+gq7xC6zLpJbz47kUxQWn/8Jz&#10;ialJ4uZhCbVileBy3F30+Rnn8OHYTbcuxwZt2OU34EQ1x0N6j1HGmhjXHvimeeyc1daZ2LZdGx0x&#10;R0ZDeadWL8e2bNP27GNps+QnEHpNN8XCMsuCXwkHhoUNIKzAJsYaCekQaCLsrMwrApiEBeTgmuv7&#10;BdaceqWmpIrEeRkJPSPWFI+2NqQJ8XIKlcrklFZaDDPaXB9PX9egNxXw8lceNer8Macarg5tDAsL&#10;JsY+qoRBiU0062YiFg3F8sVF7SUiRaqxtBduS2hkHCYw2yMOFG0OHINA8OgVx9H/052k7jY55YQ9&#10;4Yz2Ig62bfeNb7W2dNeTBAWELXKIAIujEeXOGAWuK88KsaXjSACEhYXFF5bYnbvuukscCdT3qjKV&#10;N4+KMgVLKDhheQ2pTGtjrFqsDQ5mZ6dq8XC8vSOcblYOsf4mT0H2VzKy0kyErBIj3YY0nMs4T1AG&#10;aSRCzweFuYwTbsiNrOskUrEQgQg8gURBmYLeJJZrpc+r1LY4zwTRXfyEOCQAq7zzp6ilUBVM55IN&#10;pKOjQ4L6aRV79+7F6DA1PVUpVDoznddsvvZA08FUMe0teY2VzMY4ErDEUhB2eVEcLKZNegOuYSq8&#10;lEWSgwhxiJiWZLQSK0qN0d8D+ecgwewr94WV1nsBBlUQzCfkMOygRQBL/eKLL46NjVG9aKRQXeKn&#10;JAW7oF1d4vO9ss3v1esITI2+FUwRH9j4Tp/xnnp6KZdv+uAHK+9/b2zbZpyRbOpv+25zx+5IS3O4&#10;p9vctMm49NfmLZGtW63u7lJXF0HV0aEBZ2q6xrq+KeV2dbm7d1cOX2VfdXV4S4+RSjDaE8ikst58&#10;7GMfIyYPiQke6Cc+8YmPfOQjP/mTPyn4FSyrQvLPL0tWrslXPsr1QlgV6Y3WLZLP2AbjaOrZ2sCI&#10;duQl7W/vmc7OTW9tWnrjwYVrds1t7cpu6VjY0Znd1p3ftXmmJznYkB2MjeczxURXpqWrszHWaaTS&#10;TipRzcRKmSgv5deTjlcam8vJeDmZsJkcm5qddGNWM6YqtXm3luruSm7ushvJHBKrphOleNTOpKsN&#10;6Wo6dfGrlE6UG9N2W5PX3lpPp+cdd3RpaXQpN6GXS03x5O7D7XveGNq8M7+5aX5Ly3xX59zuTdmt&#10;7Zf+mt/cktvSWdjentvctdDTVt6XyW3rHohsezzXvdDS1XZ3JHprIrt7++je9rk9PYU9m2dvis61&#10;ROd79Ik350d+ZGzs7YvTe4zpjsZTB9vn9m0Z39czdrgnd1VPLROqjE1U+0eaU+2Nb70j/ta3aDv3&#10;EMGmGCclQvPdmKlL7I/rPkwJPKCUQGJckmNXbCN07pz+zJP6fCnU1pbbtzderbjZ+Tr6lTu2mV2d&#10;S83Jxu279HiK6+CrTe9QkjmEuKxfy2TdJV31B8Q8KVygovXVIn5sUjtxUq/VtUR6PtMcL7vlSNJN&#10;paxCtnTosHv4+hLuvBtz4Y06C31exdqT+6s0Oxt7+nFtbMTcdwOrhcrEXClbiBQKoZqbb2kr797t&#10;dG5CymLd2aNeYUlNZlaBsBLOJXPMStgkOEkwq1CwMq/LMTKdqwOUuxq6mZ5dwdrgC1Iqf19WyNFM&#10;yErFQoDYOB9Nzxj5uahlx29Kxa7OaA05akfpEPgsrFsNVzYIwpKpTqv7ihZYl7Q6TqehJJDUjj/b&#10;OpObr6fLTdubtETScRMW4luVOLldNS/huUDYGPonupvQnUanHK+MLA6dyXtOz65r7jQ3tZcieB4o&#10;hVHi79T8BAkNmpHQdXzTVFxFCD6pv7+fhENw20BYcADf+nIvqi4Vx+vwEyJUkI3Vi8i9pEJJ3Y5O&#10;TgycOzNaKSY6upsb2rWU0jOSmTt4xgEXJcY4sVCLwVoC5F+9Tdw6L96CCH1KQnnEE5TiBcHsVxZD&#10;XEr3CBYGsLCsPbhHMW1LADWbcLESpyX3KJUfCBHwE74SwpWzAX85AwgMEwdMPJwieZjZ4U82ICxO&#10;0j09m3hgI4Mj1Wxtf/v+azuvS+TjlenKRkFY+iMUrM/CBssJ5RFrwDEZVlQFvngVt1yLVEPNVqo5&#10;XkjnZSlCH6fFig4JQITHuiEsrEDYoAGvhLOyEqZmwEAvvPACCwl6EIgWIpZPZHEoP/wnR4KgPSv5&#10;LOWQxMMlHF/rGyqMTLgdm2Kf+JB351tCO/d4+w+FbnpjaPehwv6DxlWHrcPXeoev0S79tfegfvV1&#10;7nXX1w4daCCC9fQxY2baijeYb7oudPe7Qx//yeh7PxA7fFhvSGLlQmOFpqWcTyjet7/97UceeeT9&#10;738/2ddk7pDJguYkQ4HML2t1zPVCWOUIRk0gIxUmvsDV8Vh94rnJe+7X5qfnruqZfs+NE284MNvS&#10;4kQbrEyL09CktWwqx+Nzdn6uNGpo85szsX2Zzl3RTi3ZWLf0Wth00jE3nUArQPlUJjPVZCOGRAQH&#10;zEQmkmnWYulsxZ3MFnP1WtOmTY3dm5xkvBoK21GEGeKhdCNqiU5slZedTNtMN8lULRLLVuqj0/OT&#10;szgr1JNtXrUpHd68P919Xb1h01xzcr69ab65PRpLuMn0pb/q0bjV0GpkMk600YmnIh1xJ9E8mW0d&#10;Gu50Yl27bgu1H45Um7uyjclqY7PR3FprzhfbtaUDi7kbhwp7xvKN1Xy6Id/WFY81NrT0hDNt4Ybm&#10;mBEJnxjpfKzvxqG6++G7Ex/6oHbN9U68AaElHqCSYNcIDnt1Lcek6kB8TAE75QtrV/XayVORJx5x&#10;F+Y0yPGWZHRmtLA4Z/H4t3RqPS1RvPa6tmjJBpArgV3LTc4Xz7wyG7XExK+UH3WnZhsnTi0+9uQE&#10;iZ7aWsuRaHx6rsR0EjOjpYX41VeFr7qW3rHBIjCv9LZxUzLo2liz69PTsSce1voG81sPRHZut/qH&#10;FkfHyVAeDYciu7dHr2dB2518tR1LLr4dHZjFKPOe97wHr00mWhlrZBPBJpngAyAb+P+JgY8tEBsC&#10;RRFtLbpCYjNi2Z20jGYScqVi7Va8ZTa/eN99lce/1VVfqP8rffOHd2jdi5o2rREwaiFg0KJN5Gae&#10;1M58a1GrRw99eFfj7TU7Om6FaoSALWdFuuQH4g+WEKs0CD+s0o3YpVi5EC7/pfv0dyaipvbGt21N&#10;7EhMJ4xsU2TWLKS8JhRPqmjI8RtkrRwCX0hr5C08mn7uSG80sv3WN3+keeehOctbCFXyZpVVuXhA&#10;8k4VBS7C+FASrENsCmQSc/Btt91GrQZy9zKLy/wtozn5kdp1PTk7M/38888+/PDgxOTh2+949yd+&#10;rHrooIz1F4z4Uu38lmme2YJUTyAtDgvShAQnl0tcTH3JdQNy64IaDaBG8EMpg6AH2eQM8kNBq3JT&#10;7MBfAtHe97734QF8yc/qCh8oyzPK/9hjj/3t3/4tbRjeqKurS/xclz28z+9LtfAh2I6mLpmpqQ0e&#10;CshVoqAAXtSDZGBmn88lG6EcyT6ftKcav/n4t//Ln/zXZ+9/+n3b3vULV39qy/ROd9BsXDRibiZk&#10;q6g+5eVnaZG60iD2hTg3YqPF+Q8QC8lSpDDdOWPfWmt6U8N8+0ItVHRCxVg4kgylNTOiZ6LxzlRx&#10;bP7ZZ5+lfjAN4zHPDUrL2aiVCfUpTYh3mjTSWr/1W7+FOwcr6j/8wz8kDy3XEkpbMNAFzfv71sgr&#10;LOd6L3dBeVb2vldYkgvO7HshMj9iQyeZi/b4Y8ZXv2KTTvaTP+pc9wZlesKcriupbL5HjnT9bBkN&#10;zigQplUqZb7zTe3B+xbISLvvcMsbbh7t7u5MJK0wXqemVqkWohEUZShJnEZCp/ibv/mbn/mZn8En&#10;hNRrwdwhA1Ewdr1McN5TR+p//dnQ2Onqh9429PEfXkJGwCknTbSTHK5SdxiaQxByLCvRicImGFXp&#10;9lCr5D1hahOT3hfuKz74WKSUv/+9t0cP7bJ3dc1zhmI57UUTZoroxVykLz9zrjj+QqQ41p2O9rRs&#10;jkfabTtie0q8+eLND71XsRrQMxEEvM3ozPTCubP90wsz+/bv3rt3Z7XGD4Hp9CpflRqhG8YKZN7R&#10;X4xEKrjW1evKVczUUcfRy7XiXHa0f2hqajKRTDa1tdhdxZF82csc7Oh8e9Lq9Ko5Ta968C/r3HDF&#10;w5/EM4oEiTp2OJFRU3ffSeuLT+yvVDa/46cKu26dQpG2Vi0ZdgS9LtusenHc/LAxVVI1LaNF8GvL&#10;O3Y5lKCqnHQ0lRvb/o/3bf6rh9pDLdEfemvuZz/JglaU/GXYD+aCdZZ0nYf7kheEZauL6u5CJfrX&#10;f6n9999b6h0ImxamUJPgVB7+jm3eTTfru/ZoXV3aG+/QNnXzMOqeAGwmu1fd32Htm2LoQhSjpnth&#10;O1cJ/+FvVT/z3+3WTYmbbyF+K/bCs9VKPpKIaG1tiz/2SfP9H8YaTJetOFrZAqKje87yULEQ6++/&#10;66zmNQ+n/KEcdVzTEk8d0f7Lb9Xuvzd729vacSd54ah29MX5hYl0Ihz6wAe1T/1K9bprwFoqTdpr&#10;uek42jOg3H333Xgs4cwkEBboKQ4DAk1WQlj2Ja6Fdwoq1IjM9HBR2NCZh9iRVMXKRKjpDa3pTDre&#10;Fklus63o6VP5x79V6T1ae3vl4Ed2a4cLXnySxRK2Kq8SrS/VF590NgzCqvgsICytgBYQQca9Vo5F&#10;jrjHHp+Z6KuS+HW65vSXzdlYMh9xLduDsa37SgRIn0Qc9DmI59IiC9WJUWQBk21dh+x4w7zu5iJO&#10;Qa8mnHgAboQiCuQa+FM8I2GzmpubqUxqQxLuyVC+8gFzkmbDaLWr0dzi4gSKnfFb7nrHuz7yz0LX&#10;XL2ShV0JGQXCEjv/e7/3e9/61re4tHgyyJJDHkow0KyEy/Iog/dV29mqBIlMPyvHrGUkfj4RiFQF&#10;twloI5jj137t15BGei3b8Su5lkBYzgB7BIRdWFjAio2DjUBYadsiRyBxXXLv8qEwTHQWIDuu5JKN&#10;mR3e2ZfcdTQDhn5+wqm4li8kHG5IN04vTH7py//4N3/2N4m59Ac2f/CN1q3b7K090y3hWsKsq6mi&#10;qsSEyD7GEgHVoI2BsAjH0R38FB5mPlSebJoqX11M3Bg3rtLL8UIxsshclohkouFkKEPa6ERxKovi&#10;FYXB+UEg7CtEdRc8qaBByucQ4b/5m7/5p3/6p1wIM/TP//zP33zzzcEQBOVPZa7rWb9C4PgKb/Z1&#10;DGFZNSmpLJy8o4TIj45oyYy2dZfW0+6z+soqql6M/Uo3WxnRwjRv2vZ/+S//5Zd+6Zd+4zd+49//&#10;+38f+Lyu1Nh6+ce3FoTFzKfEDP2oWNCayhqtgsyR4PfqOxprcApPHte+8lj16IsDTdXsVa2Va++0&#10;YBwjVq5cwyCRiqJtiu7L4nT++frSpFmcao+4m5uaW1Lt+I/VyY2o51Yt2NoQdnrfvj179/kQVtni&#10;8AySOAqmG9+/y1c7xzQHD0GjRRMO+L04NTvWPzg7Nc2idtuO7Q3NzQP1k6OFips+0Nn19oTZ5dWW&#10;EPB3ybmwrlauUlZgA0SPsagUzpxIIs1coPWdNL/kQ9i3/1Rx962TVduoVoumHQXCFsxCmpwQkXAx&#10;5BGDGi25BPE7pDxMN1ca9NjgwPa//c7O+49l0k2x97w9ctebq5u2SQx3MLO8DJW+zrK/7OHKY4YD&#10;YGMReNOPndb+/NOVL/9tZHap5BP/Eeb2iGXv2gmEtXbt1bs66zffGurejNBWHXVc5epAK0Xy7FUO&#10;O1vzHtT6isahQhPmctrv/6b26T/K6ZHY/n1Vw0yePZurFJNNaWP//vLHfzzyjneR+IgkOLScshIF&#10;Qy+McE0FYesq68EV2RSEdUo1c35Re+557a8/o93zlYX2nuSuHaHhkcr4VLWaTyWj5gc+oP3CL7vX&#10;XuUhbvMaF1M5EjC+MGdDGTLvBmgsKEcAXGTmFk5OpnAxrYqxVbUyXw4zeJfPkeszIuQHMPCniJmR&#10;Fjxi7fLo3MTi1ALrvnRjWG8No0+nTPM2pFOoMlif66vALvi6sGT7RBeWQWHdM7g/zvqQ0YewviYi&#10;eobE0BKn0jg8pT1zrHRqWDs9nDw5YPYNu5Oj+vi4OTFuTk6YU6PqNT1mTo1bOYhWPVJyI8Nz2VPD&#10;I4MzM6OzMyPjUzNjE9PT08SbI5YE6GFjZ3Z2dmRkhB1hZ9khPIX8Q3wYbDgYIB7EBk3L+8DA8CR7&#10;E+N9I8N9M/NN27bc8Ja37r72OkxCKyFjwH0GH3LCz33uc7AdgEXgBawVxCEbpC+Pko0FCRs7fCIb&#10;tmw22Vn5eXAAO5whOEbO0NnZyYfBOw2GDYQnQqFgdGAr76A06GdSp7L/9re/HafP17gpX97lVoIM&#10;8BP1ydoDNwBuJ4Ct4jPAwoyvxP9VcnxLwBNsK7dMRUlVgF8FsAYkvfxcPGVljcfOwPR0hIDHWm1k&#10;eLxveGw+W4jWwm3J1ObyFlKfEILI7WAppp+BEPDZ+d6Fz+Xdq/qV0sNQKrF+ahXPqLrVmk72JTfd&#10;hjyBUYvXK+E6uuiKQeJlhcHpOBLQ6nigPG7p/q8QF64sPSOGnFCcYqlMqo62zbOgd3DFQ4cOsRgQ&#10;FMvYEjioXGIVbGBRL/GKFx8WdN7LPsPFP/RpGcWUKlSnaSMj+tkzLgmDmUW6evDMUkLCKq+RGgGV&#10;GXOFP8mllUJ5BygKgHOlGrSebdqWnYRrqOidOqLsivQTbRV8yRSgpJHT7On+jz76KCmUeaw/+qM/&#10;KtYhcQUJeBAx0K1ViLUcCRzUD1USPGYKUzfDOL8quzIirIl4JVxze8+F/vEB7YGnpuP1kbftHn/b&#10;QaNtCzkNvXyRxE1xK8XhpcpwNvtSafZYuL7UGgtvbmlvTrXqHsrH/h2ppAirbQoCCRxVysTcKZkm&#10;F+YXiqWi8mxvbXLIN+kLi4mLBMte/ucHIJLMSKXcZP2q4iCq7uzYxMDZ3uzcPPPszt27Nm/fRmTJ&#10;TGl8qVb3om3J5M6wkSS/jZ8X2s/nuZ6XclikhhCIpFkwj0ZUOPDCjHF6uNWuZ3ZcW23uKWDYUcXD&#10;/kKwZ9QxyjWLYcwmIxiAz8R1rdoQB+lHzpzs+cdvHfzKc91GU/RD79c+9J5q9zbSnARdSTrja9Oz&#10;VDtn1a1SDumkLH36KecbX64MDUQZIFnVqJfHEt9tbnU2bXZb2p2GTLVnSySTsZWKpe8urgZRlfjq&#10;CrkSKOiiCAMcXvp6lWzIiZesYsldnEPtziT7OD6GNJyuTbj2UsI6emWxKMFy4Fdh/30Iq9Rtr5CD&#10;gdJiNOZntDNntL7++viIOdgXyWad3Fx1YZ7wOqgWKxpGhVq7+Ra9o0Nlq3qNN8XCMh+/4x3vgDwD&#10;u9D3RNI8aKay2BI8KvO98EmBaqZ8xRZoYUrKouUc66gsJ8xkgwoV3RRK708lQtMDA88/svjIdxKZ&#10;xcM/0tz4Iy2FpjkkiS09Wa17S/eWNoSFFR0LX9JdRhf2GzWvQSs4Q8dS939x4eRLpT0H3ta05dq5&#10;ul02S9iBVb5Z1hB+10RrkOwFrJtZXsejMbxX0USq8EckSjI4X1dZzbhiOBYRIunV/ClmMnGxoJb4&#10;UCTixXtYfhUcz0rL0p1qYenxRx586IEH7rjzLZ/6pV85eNU1qGsEtS1t4oJR4+TJkz/3cz/HNP+p&#10;T33qjjvuwHdQnFDVOOqbxeXnwVr5EvkkWY0E8w2/kue+8unzp6xexDdUrgUO/8pXvvL4449fe+21&#10;f/RHf/R6YWFXQlhYWISB0C3HexU8Krm1hHmVhFs8UJ6doC6eqRCuoC4gL+/iDsthoksghgjh5mXO&#10;ljqUBzSnuZvjSbNYfvHkqSeePV0cr92iHXp3160fqHwsUkgkamRdUhuaQWqcVppBGzOE+b1ZZadT&#10;8YuatmTk5prm7K564vaYud/M7y4tNC5BXiRD8UwskfJFjo8cOUKZ8TjClyBAkJfYnC5lOJPGRuUo&#10;k2skwrLw61//+n/4D/8BPPSGN7zhV3/1Vxmd+JxqvwwO+BVOtK/wNle2rldYkgtq8lV3JAjyZ6u0&#10;1uAqFRlew83KTpKM0H9efkJJApWZbX2EjAfOz/7szzIc/af/9J9YtxPPyqNkzUZvwuzwMs4DK29t&#10;LRa2RsZtAhRVmikLEEveKTz0EB8nHlF77Ijz9YeKZ05OtYen33ygeP3+WjJTrJnRQi5ZqUesNF6q&#10;S7Wp7PzTxfmjGbfemGrobGxvSjSgJkv2kppKSGsSD7RqW1VIXWLvERUJRUJWdGZqofds/9TCjNJS&#10;37ujSt4EKkOJiQPv8cp1fX+hZR27RDxGZydaYWF4gtzSrF67Nm3aumN7OypEkfD07Gx/8aWRQtlL&#10;H1xmYatLKp0ELOw616yMEniM+CwsJQjHYWE9WFjry4/tq1S2vOOTOBIoFrZWKYJeYWG9aIk8UXEv&#10;nKiaBGaUGqPFTCjn1fa/OND8D9/e+fiJtp6d2oc/4Nz9Q15jg1XxlFn7Smy+vrUEZZn5gvbXf+39&#10;8R/m+/vSDkZHJfiqvozHXdwhb3yDuf+Q0ZqZf8Ptjd1dBK36+ebVep2mrAj8K7Qh/ULwtjmXdb76&#10;5dxn/yT2/HNRwtPg+hS9rJCqlkp6N16vHzqg9XQXbr9V27E7mSYoyddEPO9BQO9bt2/JxtyvYvfN&#10;Uye1Rx8vDE+Wz5xqfeR+balAAjSVboTVEI8mGdU/+GH3F35Zu+qAynO8Mde95LOo1AbMDcgRgDkk&#10;tQHTLTiMM8jUyybgSbaVRKx0M+YeAU8rsY58qIJgXLNCJ1c54kj7ZkDvWImwm4wkZ/LzIyOeW85s&#10;TURbQ5afB7uCc/OQtiEs7DKEVY7U5x1PVeqISLasv3Si9O3vTIzOmW9974/e+a73bz+wfe/VPQcO&#10;X33gqv0HD+87eHj/wYP7DhxSOweuPrDjwK27D161Y9/+PYcOHr7u2v2Hr9q37+DBA4euPrwf9Uq2&#10;q6++mvfDhw/zDmPEkgBOVKyu/MnG57iF8TnHyJ/yOR+y7eeLQwd3HzqQLZcefe7Znu0777jrHemm&#10;Rqn2lc8xgLBULMMiFC9eBDyCH/7hH77pppuAULhdAmQhAtkHWvE0ZX/lJmBLUNeqGz/hJCs3IVmF&#10;c5WNyBs4OTb5XBhZikoQG7E47JPQga8uuRFeyQODWqUmYf6QQmMBRk3SBQSJshgLBGI5RiIawa84&#10;CbCJYyszNA0eehX4CxUNmodrh7xkn3c2Vhqyw6TOBlu/UC0tjI7nZxZAAkXHzc4gammHHbc7vJO5&#10;jUUfMTSKX2P1rlSE1Qi+IdXkj4oqhYcvVoC4o8XyjLm8Wi9FE9FIW8zIWCrTAbOoaSD3Qu5bbodL&#10;ByzseifXly82dydjhWB9/mRhQPuk6uBicYrlcnQlka++DNvlxgLHy3sEUoaNLcmrzsKS2FOxsIrl&#10;9bPRcwsxU0uS08B3TvQ5WmUf0Mtl5zOf+WyxlEMRloGIvk/j/+IXv/jOd77zvvvuY2ZhMJEl3KXU&#10;wJosLOyr8koLERVRAJmQ95bh3K1rzxzRvvhA7bmXJralBt531cIbDpvhlvA0cLsertvKVzJhzdfn&#10;JmZOVuZOJmrTWxq62tKtjfFG0svgp+q4NTNkm6Smxat4tc2/VXENcEn1BRghgfT8fLZYLra0Nre0&#10;NOFKoWrEpws4FBc85WLHQEFxQ2E6Wy67ODYyOnymj9mwc1PX7gP7mlpbiLhAfrJcKS/WZ5bIdxSw&#10;sA7rXgW5fA5uHS8fooHrFQcMdx4m+YCnZ2eNs6OIZmZ2Xldv2VygAynHD49ctFakXKpFUMUhI7BG&#10;EuFCa8SqlFpOje/+y691n5xo79mhfeIjxfe9t5RMJrg1SnVemOhSHuLldZM16p+q8lNBGRiMjOMn&#10;9Beeqy0sRHDh8uOjVRWFwiZhn63tOnNOQ9pDTCOZ4lsWEjxTKANuYOMy16/73qrwXvSVmbnqg/cW&#10;HvuOvlDEcEG9845NgVWPbVqVzZvDGRIVR8Kd7eWW1ihpjwXAnDef+E3iimx6yTNCo8P6mdO1cjU8&#10;M6v1noPKUX4ZPtdFU0clor7vYPnGm5zWFtvC3vHabkwK312fCBEiPn8ytQfhRCsZRKEe4UXEz08m&#10;dfmEP5nUZeNPxekqo6pDYvlqrVq069Pl8ixWko7u9uuuTfbsnuzVJh6aMcfjmtei2bEwwnobtKmO&#10;vJyB2O/UvimIt7Ktj84u9U9pU0Uz1LCtoW1XY/Pu1pY9iURPItadiHYnI93JWHcy3hNL9EQS3aDC&#10;CD6ODY2NHR3oeaaSyUwq0daUYVwWpCjZ5LlZcAwbO3wo30pYD1OyhPjweeAcKd7Gfk2qFHMEJzY0&#10;tRGqULEdVgOwAv6wuGydCkb/lZ8ICSqKBFAdF4ws6rmuFvYbLEXkgIu3gL6V5xAcL8oDYgQXxVPZ&#10;JNWqkJTiGxrwtRv0JF+j08iNszEDcTvcI7WKfwjckvh285WA1yBOS7glKgS+EDUueHHE+cHxeI+Q&#10;6As0z7s4kMj+ym18oF99QaafbB6mNU0SEK1+rtT/lPN0X6I/15Jz0qS2rNIc1CDsM6Ybs6mpDdcc&#10;3yirxkUzYZOILK4P6m6faw4ZmYVUS7WRmGoccDFDrDS/SAEuaCGvsFRUYHDCoA3jtfITP/ETeOdz&#10;cmAQpCxrAzqLxHX90/Ya1ADNgxzapJBUBJYX1dyESjtKu8GoSZs8v6HD8uyzT/+rX/klooHpJu99&#10;73vpFHDnNBsksaHtYUaEEAmseSL0sd5bUIZYlaLJI/9WPBNPpqL6zHTl0ce0v/i77NDZocNtY+++&#10;oXBov1GPaYu1quZlMM4bkXrIBCPOZY9Xlk5m9Nq2ps1djd2ZaINbN0rFagXRUeUL4bhkmV1zW8sr&#10;1Z9PlruEP7X4fzLNscdkkIgnQJQLM3P9Z3v7z5yj+F1berbv3Z1qbirZtVyxwCyLg8F39UJWFkBh&#10;l/UAWH91sPxP9tTm/3/5PMv76nZ9k2RMsyI1HQo6F9UrJIWqFZuePL7rc9/Z8tRgYv/e6r/4Efvt&#10;b42GI41+hytFl8eBCyppY1ezazwBlRrbzzBfpg5VVrgwK3viFNGnNJWzgAr3JNmZM9CrnTpOevsE&#10;dm1SXyqWUDkQilPyFdwU0FY2L0Qt9A5Da/C5A0c36URVtTbAX5owcp+tUnfD3O+vX/xb9jPf+QmU&#10;ruANUE4rrEXCyXQyQcP2sYkqn3KxYXFrelbIsMCAPBBr4+apS75hZXEOGFMxgzLEiA1UtmBeEUQb&#10;sIPsCGKT3AdsEpUv8dcSzsI+UVKEzJbySwtzM0z2c0u5eaBONK5v39J2zRsioa7FZ+qzDy9Whxga&#10;CWT5bmLJS76FtQ40IcBBgwBZacFKUIhG74UxfVfxDjejdSOar2m5Qj2fw0QWcWohp2LaFcMhULMe&#10;qtuhat0iiRJBg9U6w101jxtUuYh3gF0rBSE+gaqUQDqBd+L1CPphCzDfyg/5nAPYak7ZVQvyql3B&#10;ooO9DrxfVTIKK0b54BHIkCGUhuwI5PLbusdTYxbhCV7goHwxCnmZug2ypF7gOSALlcCnLVjhCLAD&#10;xAs6Fx+JoISv+CG+dieQuhXXCEHq8owA7hLCRQ1IhBarEfEa50FDqQpZiKApcpgYT6Gg+JDfykn4&#10;uWw8GoHFfAUynhocxJd6bHZmcnzGXii3hJINydSSVnq49PCRypFz7rlsOAuPhBgibXiDc+CgkGKy&#10;fF6GEQxBlh2K5WLV/krupUW938ksJdJ2kgxHip5d4cW4seA1aMMykvBn0ORoTrijfPCDHwQMUWNf&#10;+MIXHnzwQR6NgKF/2l6DGnC1NGHcSA2o7LFKB1AjKYvKAo76INy9Ssbtsn5mVLj9TW/8q7/6CzIa&#10;kIiLDsJwhE8aPkWkOWARIkOBLFTYoTkxR1wGm26SP9ZG35NIGKhVTRsb1x59qvaFb4xNjgwfaBt5&#10;782LVx+03IZY1gaNafECrjf1cDjnOPNZUuKeaHOmt6XTPS178ZKjIDU0AzBCA4iI3SVuvbZ2u/LB&#10;qSq8/5/8tcyHyGP4LpRdtkkqe4JhEv45Mz09NDCwMDeXiMa279uzedeOWGOmYEPloDkA+vJD5c/P&#10;sMv+yj6xuHxeIV4u7eX7zfr/zhf4PHTzL7EMsaXkqsQ1lWEzbCRiWmO8KVvafs/R7r97pOG5Y4nb&#10;bo994P3unW+ux9KIFiiDjY4qZSTgs1a2vdeAkQUnKWOAqhSYHf9/yFLAmasKVC2Lf0yA83PumZOl&#10;Z5+sjw97pYJqaHgFAm7VAdT1FcWwviFD1bqSuAWFK6lDnRgDQsyVe4CHcQOXGBwKsTNgjPL5Kx+Z&#10;K2lbX4oQ0/hr0OVXvYTroTCgOkq5pM1Na7lFnkdURMJUGVHMMYivjTh2xHVjxpXwdlCKjEHkdSAh&#10;xIiz3I0CbmoFIyiol3cBKzLJySDFTgBthZsMWcRjhtFBXVyYn51RueGnZoldKdUaGhp3Hezqukqf&#10;SvQ+Mt1/YkGrprWyynC7QRtxgKyv1Sgh44SKPtDMmJWmotVqwfJqWqFcX6zYMzVnplxZKJXnC6W5&#10;YnGuVJrHWKRelXnNLaO15dp4Q1ZKxbIKKndq1XJeYtWDTTwmZZPYHUkoKs6UVJf4B4tVWgzTfM7P&#10;F0k26NksHUpLOa3msIAE0Kr05yvcT2WkkDkggLZS1QGE5SFKFlMuLYSoBB4FMfUiGhCgW8G1F2/i&#10;EyKPQK4r7yvx6wUPiAYgqac4JojT36CH+FqcZiWXwL2LS/dK/wEKESxL50LjAAD/9ElEQVTPhDvn&#10;NoGnYFB8A8CseCAAZDG48wmQi/rnPGKakA4UjPXCnatVh3K0Lc0uLuJT4OSqTaFkS2NTJJo8UT15&#10;fPFY71LvgrPghj3WhRu/BOd5qogOJqfzc6WrR+1oZaq82DtfGSmFc2bUDvG97Snf32DV+mpAWLH8&#10;SDtcqf9Ai4LY+8AHPoDXCuFB3/zmN1kerHxSr0XL+N/4GgwB5DdkpV9X632VhoUx07TI4LmcY4Je&#10;D0dRV+FH9vve/y6EYOXp0GAYdqBjiekMxisZqYJp5TLq1c8XauKBbsWitdm57FPPlB59Jn1qOHt4&#10;c/72Q+VDex09o+d84jFSDdfnymGvEjbV2J2bjxamOjSoxljEbKpivYeAcOtkQQ9FohjAYHWjVuNa&#10;Rfoe8KP++N4PAo9V+djTkomkCIGDXwf6+sdHxxB/Orh//6atmzMtTSwdqzgegHDJgesnB1i+rk+7&#10;LY+6/s6KifeSdn2MJE9AYOwyovUh63LH9f+3fGDWcHAkqCbCxWo59tjpHX/55KHTc7uu21P/2Y9Y&#10;b7gj5iYQJKpbS1qkwO+bkFhd4dX2aowDa9U/ySx9AMuErVNngFHHjuLixCzlC7GD8xS0JTxhfkEb&#10;HbKff+Ys6hnnxzUIzitut1HazXWnvrRUIHhrCb1Qt4rCAE4dJqoaqodwU1YkrCWTJkKUKnHnckNQ&#10;vqb+ysFX3rhCG/kkYJBBBNMT9ZPHqoP9oCCEQHH9VgQxYWbcW7moFfMaK4f6d5nP1664yxBWyCc6&#10;HgOTjDXypzRWZhc+CSaYANDIt4JgQKtUtxws8S5iWI/Hw2jp4axi6NFsbnF0Zqx/aurk8OzpqcJY&#10;Il258aZs28HKsWjmG7b3fK6U0JvytFMtpzEyZrRae6UW04y4R+CbR+LAKJ5yuhaHItXY1+JKDMUO&#10;ew7KGjEEN9nnpRuEwsSr6KkYUaz05NNECU+rZ2q1uOuFiqEls8ErOlq1Hs8vwb/OZ+eW5setuekZ&#10;+DHFnOXVC8RZLZWrhdJSvl4pO7VKnVAdZccilE3peyhKUm5WBguZg6UGgkpbuTYQ4LISIEr0j1ez&#10;ygXlMwwPrEfNIjJ9mlPTVTIbSfIU1KrsUNtiTpV6BiTJVTg+AK/iwcnnElokiFkQrSAzAbjiUytP&#10;nBOyI4SuPO6AOAluUBAwf0pJ5CcS38O73KA89Neu/W7QlaRig/uS9LCCRKlhidwSjpmqxpNVaUj4&#10;Hq7iKoCZm4qVqgv0CjibQFg+l0cvFcWp8Ozc1LGXpF2ppBXHQTtvdRW6r41df2v7bSGtfaA6/tjS&#10;Ay86j+WjE1asZEQWK6FR3ZrVQrNueNbxX+zwJx8aVm7Vl24urfryzJyvC1cN63XPyPFn2KgkGVFN&#10;rdNp2TSUsp5ecvsX6HWJWCrsZZI1r1nXMo7dZsXDtTC0LBSCa5RUuPfqLwzQ63ihNmMykqN8azih&#10;iIFGOT7zvFfx2WhoAAZ98D3vCxvWM0eOfPXr98xms0oivOr4FkKdhIBMrJCDDgvVNbZX2ECWTbKX&#10;+z/pX/Lr71sSaSHL4OP8kpU/v4/7hN9/Gaq5EF48yg3TR0OoCcm8p9JXfd9rX3QAz8R/xcM6BlCh&#10;XNhS32v4BlXAwUA6KmI1uEd6ihwt1J3sX6JxpsCQBlsVqpfMsvIcKIJD3WqIlI8M6iktGtImesNf&#10;+IfGP/nLxcnhIx+4duCnPpzdvtNYLEVzs5aBMBYIIeLVm8NuJOzVwnpB1YrVYCS7rFjCduYJtWW+&#10;YlmmYx50KjhLOAjma8uOcxc/ZygacUsEcfiMss89Yc2DOiNyhcTMUSWLiwAZ9kYzTCiV7pWd4ujc&#10;2NGzxbHZnk3du647HN3WYYTNSrmI4xcKtBEOh6fAk9c3FjNyKjuLqihlMpcB2dcMWcdrrSdcID9u&#10;rdaIsBiJc/Fbw+gL7gu7XqJnHrS9NHP1F790w//88875gdpbbnN++f+JXXUjkB7CEGtayGzQNJU+&#10;GAZ85XYp7TngQfzGuYwjZTAUgCEs2PdtmKimcAK/BaepHWoKo6/fpJV9VaUzJcEwpgLV3mO5cvSb&#10;9+892VthPibVL4Fe+HGqRvj9r/N9C3KZBzgeXsmlYjb00nPJp09oBf5iJejQawh8wMGX6ihF0Auu&#10;aouVUhWXMlIb06zw36nH/cQlFVqckgW/UpuL4IZOMovhGevJI5H+wSjGC98HlsHKUGZuuHpLe/Gl&#10;0CMPafnaFSjnsiOBQBbBqWIZD5ItSVsUzo8JOIiwltFZWuTK9hoMXqJ/KeiWhan4G4CcsKIy/Z8c&#10;Gjw9PLxQrSXbOkOJprGB2amXxuJT9BwzFdZ4MbVj5YnWLI24gkpIr4YNxDJ52VHLS+guaWAZXtMm&#10;ktrs0yZqESXabEdJP+SWDMuJqYPBvvUoPyEMk3ZjuNFEPhavxADC9AOs/aMT4/gtnj17BplVsIiI&#10;ZIFI2IFRA6yIchafwK6JmR78J5Sn7AuyF4Ao9RbwrMFXos8QkNzsCF8r/JNUuwDEYCIO6jZYJwTz&#10;wUpyVH4egFEqn/2A4pXPhd9iP8DWAWGssPMKtCpco6BSQcDBvUj5V5ZQxqAAywpXJ8PTK6FbXvuu&#10;GsxbFF7uWrx+A3caaeHylGkMeL4KhKUlq6WOv4mDuLhbyLQUrFhkgSGUPF/hSkuM9sHDBw4eOrRz&#10;566O9s7mREtDrLE13ratcfu+xm5Spo96k2ecvpHQ0FJ4yg4vWVZFp027JdMpqcbtvxj71EtbWPWl&#10;awvreqWcQryet/IqdLswlK1NlBIlq8FMJQwzEw6nQ0YU9R2VboHwdHx0qyjyrP4q4Wa4AS9S2cfq&#10;5QPbtvzsRz74Q7feMnD27Of/6q+fPPK0smRH1HqJWDfDMh2b8HQiQa/A0LmxDXXl4lbOHEzwtE8Z&#10;cKRdfU/nOj83n8fJ3x8ob2yxN/xsJJ2xaxqRO8g81WAgYmAWK4JzaUOLl9G8/uPaZ79Q/frDQy3R&#10;kXdcX7rlWt9E/j242u/OyvYs5ttlbarzBOqaUlVrLYHkh+cdCc6zsL6Do8rLqNIYEG0JpYtwDf6v&#10;dqE81Nd/+uyZUr3avqW7Z/tW4mdVeCSCAcuDZQDcJFoneNZ+Wc+zvOtdNPl2xmBmOG89I2mO15iL&#10;hGczup1wwvWCViwS5mSF0pGk1z09ue2rj8c//1StnI786McbPvlBc8eGxeDK/CVQVTTmFVI/b9Z7&#10;GZveBS3Kdw9dBvqq0+OjDf1Ehta1N79Sv8tqb3gTXdcJlcqUZxby9sSYOzE+WyvCzUmYlnKRUPSq&#10;G62W4lPj2uBZbaSPlEo4j/nQ1n+GktLzAu5/XQV4pQf7lgJKyoRGqIuHDYGXikKjc6pvlE9RtTY5&#10;YY+N5RfmlA/Ha7yZBBozv+J0L+kcZc0kZlCBrYFf48pOpWr3PLUgs7W0UT4PGqs04gDdcjj7ok/E&#10;cDxfWMoXS1CkKTQvlar/tFUtdsQatVohP1a081prS0MoZRmlvFbwtCWztmRo+RA77qLpLVluVuel&#10;5SxH/Wl6i6azaHj5kFEIeznL5fNcWM8ZbtZzs4aejzqLYfVJKeKMR3qPlY6/lMuV45t37Y0lY4Wl&#10;XLVUKdfKglQoXqDfKXZ5wIegVXEUFlQnXwUJVwPwKh8GmFXgC8dTRQHelepSS+3zAXMcRiz8008/&#10;jeQqiRlh6QJO9IKxTOY2vgVbY13lWjfeeCOyvvhoCuTyyZhlpw52ZPgQ/CqXk7E6GFAueF4BDA1I&#10;dyGY5VHKtBo88WBIAvgC8ckOykoALQKSKr1edGFX9jeCrp577jmwKc9LWj7rLrApt8ktCwyVAC82&#10;9qWnSLORpZ1Ur+CMAOIHCx4+wVkQ8V2yf+3Ytb2jq70p3dSAFqrd2GF0bY5ubrc64lptsbw0Yk9V&#10;zGI6rjfrdtwuWnberC9qXlY//9K0rKdlXY0+MK1pc+t5za96sGUvGu6CV50t1hfrJsqSqDQXrUpu&#10;cbg3O9TrLc6m7XqiXNGzi/bsZGUK8eRFb3p2tdfMGp+vevCaHxrjw9rkOBol7Uz/C9mTL744NDHB&#10;sn/T5p6Ork5MyioY3l+eKdFcG7Pc9winXDBYvcaj6mVcbiVJKV1V3qVH805HlptaHlHVd1hZVQph&#10;OuXIsN7Xp8NVXnO1t4kci0pN0Cdz1OwHq+n/93rYJse0Z17ycgv1G7eXD+1k0ebVQiSMY8qMV08f&#10;rX/lS879j8yFtaG7b5q54/pyU7NRq/oRO8uk3HIYt6ocfLzxzCqUC5N6eb4xYmXiKVML23j1rrZJ&#10;VV+8+UyokmaiIi10vJCtKpYX5heXCksdnR3N+Aa4NgWIRqKoD1XL1ZET5/ArKlbKHZs3bd+/p6Gt&#10;BVdMJkixEzBJqiernqkK28F8lq3NZJFmjnWk07ss8su7aC+ihwWlfT7y6tLCuvyz4pgoVjtRJNBQ&#10;JDjXu3nOiW1/Q21Tx3yo4hLuZCcb7GgyPnSy7UsP7PzKM1vshuR7f1j72AfrW7sN6CK4o43YGABZ&#10;7RPbykSJpo0wKTKJBM04mATXqny/IFh0iQbA/9WpOfqpk/rR57TpGTUHrlrMZFy/8y7nmqsRole+&#10;J34PgXEP3DQ24t7WeQ4GqMUF87nn6k8+DS6A1aY8Kv+tbyVB3hbexCA/xtICSnHhN7250tnjhmD2&#10;eZpK9FY5wmLX8oPArsiGSU2bnjMef8wb7DcxHmiGijDGs1BlGAGeAzBw16i7+/bUb7s90dL8Wvs8&#10;qNQGAmHJ247KkjS1gHANWCXBLvIeNDghYgUSgZ8CeiBopgJ35CfBBC/PIa9DPbq1Us0r1/VK1csv&#10;RYu1VM7DVbgyVi5OEixge7nq3OjSUn+50G/P99YL/c5Sb32pt5bvt5f62Knn+u3ysLF4jh0ne7a6&#10;xE6fM3+6wieLvfZSb3XxbIXD8v1uttfOcvyAPXw8f/zowum+WhFTyu59qYYMNnXcanCNolSAEgnG&#10;khAcoVSpHzHrgxf5SrIYiDRSQNYC4AS8SlCXkHMC9YRzVX3RR7GCg/mKqgscDTnm1KlTpEEiiQAh&#10;LPj/8a04cki3D3YEG1GZIC1Etbgi6YuARJinOV7OKQfLGcQ/NdgEj66EsFJIeQ/YWSmkQDR5XoKM&#10;5RgB8cJGy+VoJ6A6ICwOi0BYhDxfvxAWOSduDWOo8uT244dkHSJPn00cPGQhwRbgeOkg8sR9aLXs&#10;KU69CYEtXgSiTtXY1hhDM5JwrYIeyoVTxXSX19WhdXTUYiXXHq+htjUZ0ebbjEJTbSFUmrC0QV0b&#10;Jn2VvFz/5ejDhjcEgLn45Wqj3qovb5TUARe/XG/c0CYNd8axSyhlVllgjvSXzpxYOPVs/sSL3tBZ&#10;c2yo3ttXPnW6cPJY4cSLtWOnSydOvHqvyonjhVOnalzizBljdsEoVedn5wb7B63GFBJ2KmwI6MCg&#10;4ovs+/JOq0OQl50dr8iU8H0uKi0nGGalCwezPr1SzFn+pLwMYenPw0DYXg1z5LWvcwg7Puw+fVov&#10;LNo3deX3bauHk2EX+WStpD9/3P7C12qPP5ntyYy+700Lb7yRdGFKKRRSTpnd1WtlzQJ6kMmqr4Sw&#10;sZSph/EeWP0BrIXwFXZlDFSyIIhqgSyLhXJ2AZezpc72tuamRtod4jJktJyemu0n81bvcDgShnzd&#10;undXormxaiuXLVU25dKpMCzrLp/WYnBgfLYXatOLlToQNpXaFdKRfaih60oTWP+Cg7GHtYqaaIhj&#10;DkVoFNrCjD441lmzU4cOOZ1Ni1UzXG2LKTpjaGLLl77Ufd/JbUZL6Cc/Zn7iA3ZLawiXRzqUvrxS&#10;uoA6We+fDJhECDzwwAPwMgyYDKeMpRhjVw6YK8fPtXqFgwSFqgsSg3k1RztxXHvhOX12VoJcV9mA&#10;sG++y7n2Gj8b1w8ChFVkq17IaSdOmC+8qBUrSl+XFHPKB9bv5T7VSgCGXsqXM+nouz9gdfaopHO6&#10;CvaSlG+sRoGwG6MLvv4hDwirT0ybjz5sDw6Qw5SlgUrcJ/SwMpSHUOhlbWddc3XozW+xGhvXf4VX&#10;9gsTwo/WRl57yCGYPGmpkrBUgOwF7SxoygJrZNpmE8dB4fkC3BMQePK5IDZxMCjTJmEJCDeq1Fih&#10;hmwnnK/psxWtoNVmzfKMnZ2qjg4vDZ4rj56xx0/X507Z02dqU6d41WfO1ObPOrxPHq/OnqkPvVCe&#10;PVObOV0fP16bPFmdOM4B9aEXq5P8ecyeOuHwq5GXKmMnilNnyqcGF0/3VofncC5Ib9u3H9WrGgxs&#10;VenzM9ZI5Lj4iYpFXsArqBSIJj4GKzdBsYBaIKxwt4J1AhY2AIgBOReYAqUzC0jiWugxkYw+gLB8&#10;FSBIga1sgbMB32LLRm+ICwFhSc3Fs5PAeTZ+KI9JbkHuQiLiVwqdBng0wOgAU8HikiU4CDsL6oHL&#10;UUWC4yVgn6uIiZN9wm5gYTGUE4gDCn9lLfO1+3WwMIOFBYXzfPlEPF8pRADZJcaLmlnJsAYNOwAZ&#10;4rMhT1b6kfQRGcF5lw5SrOWz84sTw1NTg9OFsXxkMbxZ27w1tKU1mzasWN4rzFYHnMpwq7HQri/G&#10;qhOeecLR+z2vH/ldz3+5aAfo/Zo75nojF7+01XCqQq4akHf44ldJG7e0UV2lXHB1O6ktObXRsdKZ&#10;08bISWt4ID45GB7pd8+eq506VT990j5z0jlxmp1VXmdW+3DVI1/2w/Kp/uLpM5W+3tKp087whJkv&#10;1cvVJVKAGMaWnp7tO3YofzhWEZBVxGwS8bDGnP/6grCyLqLBBCt/GSWk+8vgKXe0DGF99M5XQ0NG&#10;b69XqXmvdwg7Meq++JJenKoe3JI/eJOlNces+YJ+9FjpH75QP3222JqevPvWsZuur4dSiXwxbudh&#10;5pZZ2PMDhs+bAgKQPAb0fC8LexkQVmy+34Wwpg9hFwvVcrOvCxsJh5xaPTszN9w3NDs+3ZRId2/f&#10;2r1rWySd5BiUX1ltoC4JbyDjgHq+ajZUYTqMFYs1dGGBsO3pTMDC+j6S63bfDCAsHJ8PYXEwgoWd&#10;SFZKsf1XGU07tEImZTuFhmdPb/7GM+3ffHBz2x7r/R/W3v+2QlOGuDzdVvHwG8X10VCZVp566imE&#10;KR577DHgrKy+sPQGdt2AhX25sd53CBVKsuYaJ47pzzytTUzgSLB6SVMJWFjXZ2F/MCAspXfd7Lx+&#10;7Jj2zHN2Ph9SWdRUk6IF0FTx6VWBfb6rSqW9PXbXD+md3YB2mE4/7N+/TT/N3hWEsObkjPHwd+q9&#10;Zwk8p1phYlXAkh/ppRx6VcszjQP7vVveYLRsoKbUpUEAE5IfpIJzHuCJKVZs0AH5KjN0sMk8HSyk&#10;BDCx0RZlXpcDVn4e0AnyQ4HFqn3jnaojN4YTEUngWS45VsU2i15upmzYqWioua6nlmzEURptvUPT&#10;NzmVTKWcqVYyxUIC7fl6ralUTE1NuiND9sgIi9b2SGSL5raFwz2x2OZUamdD446mhp2NmR3NjXsa&#10;G/emMjsaGve0dxzyWnsKbmI8V825RueWrYlkEjs/2DDwTw0s7IHPg+BXySIbuBYIFgxC1wXmAuOo&#10;TGFhg68ERK6M8pHlQdCTZcaCv4SFRRHzlltukUwBFElqT7q6gGBZHvAhsUT3338/V7nhhhtwJABy&#10;BaBTlhNsXJQyC3iV/LdsQDT2RepLNJ4kekk+EW9gNj4PeGXBrJIcVWRoBcfLeXinqHwFkQwKlASz&#10;cguvo40qFQjL7dBQJamp8K8rH6XAU2nkHEaXYVDGfCEuB9yv1HwAYdkR+4O4JfAr8VQZHOkbHRob&#10;7iO+cbY8V07XkrtC27aEN8cX0rEwil31xepYQRuMuQvNoULKoLX2ufo0Jh3TmzY0teMpF4Jpw8Pn&#10;debil6bNrvHiVzMXv2x8dEwU4Zd0D0f0LTGnI1bWorlSPDeaLBUzpWwil48uFaJLudhiLrFUiOVy&#10;r+rLzJWM3EI8txiayyaW8nFSLcQi5UrxhZlZHsn+A/tb2ttU2kYMbX62y/81IKzAU8GvMj6IuUYG&#10;AUG3tB/GT6UVpGCOgrAYnoGw/X0a6Zeuucp9fTsSTBjnnterM/buq6r7bgvpxQXngee8v//azNmX&#10;snu7Zu+6OXvggOfGo7mqXi+orIroxouM5nITWF7KwCa6IUBPsZKfNCrzTVErg0qUQSTVmo4Eq0qx&#10;+udWFKyCUSZSTlapWGEsrNRrZN3u7upk7hjqHzhz4nRuIdfS2Lx9z67mrrZQIlau47GJN6+BkCbH&#10;+KmW1ANTdoPlODdY2Fq2PrNYrRvxjlRasbA6LCxSOuvXAfWBPAs5G90mIGyYMCffkeDkYCJfT2+/&#10;M9Jx0LBqtciTRzu+8OTeR3q7t+4If/iD2vvf6ZIbXE00HqGmROPg4bhRGwMjk8jzzz+P4CBS2Si3&#10;ID7IBMRMIeqEMpDKmLn2UlNZ04nZV1Flpn6K1AbP6ohEE5226gaEffNd7rVX+9Stb6cABV5ZRwJE&#10;RZcWzVOntGdfcPN55Tng+4gAYIGwKqpPxUWhpWXUGhqjB/drnZs17HMqmE8dIhCWYzZqcbHOx6tc&#10;GcyFRf3Jx63+XhZdoiyHnrhyhvU9vFX5w5Zx8KDzhltJlbXO87/iw01E+AFYOBIAnphixUIqBJKs&#10;GmUwXQlbZV+QqxQgGGTlz5UQVn4rBwQnUYawkJbUw6lwHA1oLRkJRUMxnlTFqZfrViyVaG4Pt3d5&#10;7T2hTbujm/bF2ncaKP83dGiNnXaq1cu0Rzu3sT9rW72zxTnH6Dp4/bZr39i4fX/b3qu7D17ffejG&#10;5j0H23Zfxat9zzVte65q2XO469C1W66/efM1N5es5OnRqdG5haaOToy55VKxVq8ywARsHDuijSXC&#10;WEI9BpSkgF3xLhW8IsSqOAmI40EAf4NfibxoAECl3waMLPtAWFhY/DpgVcF/AliFug4KJr+S+gTC&#10;IpbJaa+55hqcQPhEHDTlihSSYoM7JcejuG+KC4QwxxKgJvvylWBZAaYrIawY0APsLnguYJqFe6Y2&#10;wLuiigqvjy/s6yU7lz9ALI+kyAsw4HLvfEj7l4WHEOqBW8VKHxsGYslPxrvk8hCGVUZkae0CYaW/&#10;8C5+sUpQdnZucX4xv1R0ay5qRZ1a6574ri6tw6gnY0Y4jlaJW5h3JvPeZETPJ0N2zMzDy5tePeTV&#10;Ta1ukN9YI7s2O5VVX+Yan695vI5yPX7lTPAdln51JLQvqjfEcMry5lADiWiVqFaJEXqg6YgVIP+B&#10;niGGrotfhNpuyCuJRLnuEK0ZcbQGzaFy7Xg4Wy68WKtPDI00NDXt3r8vmlCzoFpKqEBuqewLt1c8&#10;Qr5GJwi4ADU2+lrLXJjORbuir4nzAI0n+JYBiFlOkTTM0447PGwMDiDVo1116PUNYYcntBPHtKW8&#10;tm9v4XDDRP3hp7Lffrww+NLcVTtm33Td5NV7q6FIulBOuBWidrO6mdaBlWqTd5CieldCmrCwdKJi&#10;uTBhVBYao1ZD3IewRCX6xtsLXmutgZYjb3ytANgXQ/dZ2OxiqVbtaG+Lx6KI6g309VUKpbbm1t07&#10;dyc3tXohq0aYoUPKdHQITLQAXDhO5YSgMKwvcbCMYYnnXbJnlxDWiC/7whIaw/OHhRXd2PVslDCk&#10;m74vLDr6KvJdZecaGd5WTrRvu7PenjnX/tCLnf/4aEtvtmXz1si//BXtzlsqmWQIZ9FiPY9kJObt&#10;EiHGy8LwMuhd9kajpSSMdSI7yPwCESvi2TAFwvVwgITAytpsjQ1ErhhLvi1VtWePeM8+jUO+0oJd&#10;C8IKCyuw9YpDWI8hGmexvHnypPbs826ugBQxnRYkiIQCVKwvtYwDRwjHaHp9KJOobdtJpjFM84xq&#10;SDH4IhjqsCsEYQku043hUe3hB/GFRWuGB+F73yuNfYEjikgOWfpVV9lvfqvV2PAaDZjBZUxmX+AO&#10;aQBhYRkohYVlR8TbpbOJA0CAugIIK98KoSjTs0A0mcUFywbwV3pjAHDRIolroSgprpGOTccyDYkk&#10;Ev8Li3alWAXaRUP1dLKYzhTTTblQfNGzclFtwXPzISsXsooYb9paq4n4WKl4bHR83nU3HTqwidV5&#10;Q4PW1Kg3N+lNjYWoVYsnqrFEPZGoJhKVZNRtSoc6WvRY47nRiaeOvjg2M7Nl246mlhZyFpBaIJDo&#10;o+RUiMgLSCBX4JMqNy6+ASsd1KQe5MZlmpE+KRUiN86O1KcgVzHiKzep87ozrFCBsMLCihVeak+E&#10;meQwOY9UKXHxQFhGCjLWEorHOUGZEjcmG1+BUCW5VMAZCy4X3ClmcVHvF1Qqdy2OBOLxKZ6dlFNg&#10;vfh0yiaPnvLwLeXht9wCoxW+nvjCvo4gbNAZGFuBsFSaNGCpFnn6snKgI8iOUKrQDNwmdgzyronj&#10;AUdK5Qftn5PL5+IWIs+dDR99SY8VtaJJI94T7twf39tldjpkGXT1OINcojJhjU1UB+hXDZbTgcAy&#10;fkfwKy5zIJ1RJWRnBzu6P6hc+Fptml6OLV01PsRUNnkIZsv0tmnG9bqxV1Oeea4Vgc1FtIZQU3Su&#10;GFUJNFCDFrXgwRJc9OLzDXkpCxV4HTlSpQeq4QpTSETqmfhUpGl0EYee+Zauzp5t25irl9Ofr995&#10;8LUea1/2ejJKyLgh+3TSJ5544r//9//+p3/6p/RNklEr/6ty+X/8j//xSbaf/iQ1ozzkfEeCkRFj&#10;YEBDrfHQgdc3hO0f146c0iZy9QNN49dOHTW+8p2lidHK/sj8u+8qbt+2FE9W7VIEqS1UqRDJCLfG&#10;Feb7HrTn8510LwuWJPCFbYqEGgjnwpGAgCoJ3r/gtQZaXPYj8I+2TLw4LN+RYAk9mmQins8t9p45&#10;w0p3945du7bvam5sriR9/IpRUZVBc3ESIMEolsbzEXXqEfvaAezUa0DYuUXkGgnnysDCEs5VU6vg&#10;ZVJoHQjWJ3lDhNqo86Mz6suaZefMwdPbK/Hm9qtGm8fv2/K3j+19eqRt/+HQL3584eo3hFPRsIen&#10;Q/740Oi9jx958Zmnx8+8eOzMOYxpr3xjLsCpjJyFhClDwaoRz9+YWZQe0cmTeJ0x3jIqSi5PMWFd&#10;vKnUCmxK4l2bni0+9ODcU4+52ZySiV31+HRSf/PbfBb2BwXC4tWqLWWtF57Xnni6UCqo1GEwBZDe&#10;PgsrEhQswy1WorWqFbdmDl2X2rxVU9JyDLwYmIHvKsPzFYKwnl4oVY8dr33jnvnhYSgLP++96HxA&#10;JKNMpxKWUzb70KHKm98ayWygsv+lDdAKwoLSwK+AJ3EkEEgqg6lMyQHzxydi5GILVk5iURW8JQhP&#10;7N3yQ4Ffwl0JRyUoOaLFlPUibqIBGTeMpki6WDOPTi8ulMmBtdQSseKZVLmtYziTHs3ER8J2ORYt&#10;pdK5RKoQT5fTDW5razEZGyrlTizMzxjertve2HXtVaV0ot7cUEjGcvHogmXNWcZSPJKNhZbi4cVI&#10;KB+Nek0txWjkxaHBIyeOZwv5PXt3d3a0wYbjzcC9yyZ3IQXmTxEEFWVQ2YdsY6PXAS7lGD4Ur0cB&#10;NxIGJKBWMKjcuxAtVIv4nvKtrEHl876+PsLheQoSzhU4dQTgVTBxwPMBYb/zne8AN/fu3StWe4kh&#10;E/9XoU4FvDJMiEFcOEWJxBLaWAKzhGLkAEGu/Io/KZjQilK8AIEJppdS8Tk/lx0uR/wpsVDd3d13&#10;3XXX6wXCLseqknrI08YGR194/sTE1GIZhGlj01NxWI7NUhi/JFlAqGcK1mMyi4SjiXgynSLrXioW&#10;jfHsIcP8yQvhEdUFIGyiERKWqDGIfaYYu0ZuTnQp+Txqm43xRCyiBOGsRqd1i7t/l3lNu7atZTEV&#10;NZQ0JoHBibpXqBXOabPP4mdgpzKe2eBgdLRJ1g53oqSNSeiyQXJSkD6ct+61evoOy9imaW2a2+jq&#10;7ZpOliYgONJdU7gZKMsX6FLDSKsGMAgj9VJhv+dfQHz58JW9fKsrhgh/9HaMOukLTaMtEo3QyO3a&#10;c9PTpB6hs3Tv6EEjSLFvF413MvJc2jB45Y+Sta4MuTLe0hlBAIAJkpPRVX/8x39cXAj+7M/+7JFH&#10;HnFqxbe+5c3QWDwMPWQMD2lDOBJU3Wv2a91bqLM80YMkCGYBpbgSb9ZgQfKDtNVYEaGwjd+1n0ZJ&#10;x53e0Uq4Y886QyeNcF9tb+9fH575vK5PDV9/7fDHPprobomEDDLDZrCQWCGdtDkxM0UGWbSEI0Yo&#10;Qoc0w/6LvOa8wlYiHE8z/lZLs25pPB22m1MtiVg7uBIT48Uvxnt/oFZ5v89/6+/xha8wrsfCIRKD&#10;haPYCYtL+dLMQnkpV6+UkonYtp3b8R9ItjR5MUTKyahgQMv4J2NeCVvRsB62UNBlRmHUUCOnaZK7&#10;Ukb+hcrYUqUWSm3q7Lq2IdmOSD9ys+EoqTxROWCguPAVii7fptxs8LLC6UwknlbSzTUjGo41mBEr&#10;XF2IPLF0aHF+6f0TD37o3m+2DFZC73iz8ckfd665NhG1sF8wSn3n4cf/4jN//tB933zyiceffek4&#10;c9CGbNAxbOBU8CtTgyzppXkz3cCbIGEprgXHjh2DoEVgR1I8BtBCfqJWypCQuleoY8sOf/kfUmfO&#10;Rs8nZVmlQafDxZtvj23br5kRNAddbhK+iIXHlRoJdMJ8dGuuUD1+XHvpyTjUs6sVXDPhs4OKiWC9&#10;4fOaPsdvaK3NsdtvMw7sragkDuj3IuNrFH1+7cr4wsK6Dg1b93wx9PD9qZJSxldqzUxnlE5FUKrp&#10;M2J41aheverq9K13axklaMGDw6zte0FwgHI0ADRunIfK9z52JarF+EgsF/Zf2pCM+wJZBLUInhNg&#10;x29FY0i2AJhK0ww2OVJQTnC8f7vLm09TqlZF8GY4wuADFxUCOk1MTo6fORWuVdsiYUCDm0jVk2kv&#10;noSoxg6DwGw4ErXCagBKphI8cHKAjoxP0CUwvu/Zs0eKJyUXGB1cna9AmUQacbPMCpBtAL6rr75a&#10;AqHYxDtHQCrvkkcUdg03R9kJNvlW8ujKJr+SbGTcmEBYcfkVWdzAt1gqSjwEBL/yrdQtEJZSCQuL&#10;OwEHBI4HshKQH0rH5ieQhQ899BAIdf/+/eIEAvoUnCqqCGLr53hxihCDeFAzQqDKSkM2YQfF4YFr&#10;+RLAy86dcl0pgPCy8hPBsvKsuTSjEqUCwuJIgIPKD9KMuWZZlCsPbV551jujI/1HXnh8Ynqw6iLA&#10;hl55xXErLknclFY/XCwJLmtomMMIkHAvGgvFk+EIgbYRPJkYgZRVSJEFZFdzVUw/sbSOv2M7lbpd&#10;Zl9k/NWLTN9RKwan6pGNw0y66U16197Yzp5oq5WPIMJj6FXNKlSMuYXa6II3UXaqyarTaBkZi8HY&#10;BrbiC6mCQuHg1giwXm/lQ+HA/XhaStd7TH23pm/WtCS3hHSKTjw46rPuErFtKjpbZwzzNZuWt1dH&#10;r0nZQ9U1fPJBh5sqY58NmW5XT6W15bmZ2bG5+XgyRuh3S0u7RMzJ2ljGGRmgZMm33qq4IscHaDsY&#10;XRlV8HEny+7v/M7v0Kd+9Ed/VEyurA9BALfd/oZdu7exTDBCBO7ow0Ne7zkC3txrD4a6NrNsYkyh&#10;cSw/I9REfKePH6DNYV1kWjWTVEXQVFgW8K5T5Z2pukeOzM0//UT70NeaolOTu3aP7j1UzoSW5oq5&#10;xUpuqZJfqhRy1UK+VszXi3kkGFd/4bGaL5VzxcVyftyqz2bC5I1J1CtmLo8Jm0HyopcaOVX4VeX8&#10;VyV/p0pmcYxyvqCeTRoEzyzmyjOTs729Q45XT2VSjS3NmaZGMxTOkwcnV8Bde9XzV2s2Z8bg50fX&#10;Mg4roqFULC3V5wuOXtWbavXW0pJXyufIYZ4vVou5Wj6/2otF7aq3XMnNFauzhVylROqScKVUmanU&#10;+gvR/rPFyBNn3zD5xPamovP2txk//A7zwDU2qN+f6Bmuv/a1r7FGYk4EREKLQJFuyCbi2TAazEQB&#10;BSYzctAKmaFAscePH4eUZSphdt60aRPzqRwgUESmF0bVQtk+dcJ74jF7dNy3P60R7taUcfYdDqXS&#10;LiuNVDzGNKzOcQUHASYOzSjb1plTxnNHtFyx7lkVjVxLvv/2d7lkXySQz3bs0G99k75zJ9qr9GIL&#10;YkCFrWLLV8vRK7BVKvbIaO3pxw1EwZj//FwMfkmUa7JSg/FvgYnM2rLVOnC11tEMOOETGYotHNMA&#10;DsgevooQFnwG6AEDweQBpwLqQoAgfwY4VYAsm8wTglCliQUYK8CpwYgsFN1KOnYZEEOlKxMhVaKe&#10;DxRLdmlxcHxsbmS0NZHc2thoIV/MyjjdaCZTuIrYIdKt4DIbZbAAxKYTSR/CLgyNjtETYC5Bcsxh&#10;EjEjHUAIUYFibPQNbL58TnfFKQegdv311+NBIegTyAVI5RjBpgEqFdpV4Km8y47Qq7LJ+eW+AqaW&#10;kgh9KxBWSiUktFjh5YcB7wuFSSyRsLAsJzhVAGFXLg+EBefnjDiwsCxwDxw4IKF4QXiZgFcBmvxW&#10;3AP4RMjXYI4XPCpAdiXuD+CpuDqI/8BKOMsB/FbOL89XGcXqddxzcaVlGCKc6/UCYf3wYNqwgrCD&#10;Q71Hnn96cm6C5DnwPHCNarnP1yy3/MTVKqxDiYupZ+kTNmSk88EvnVXBC/JyqPBS/mTMpWqpOFYN&#10;vJgH+VNl9QHA8hOFiG2WqPyPjBuJekO727krsqXTag6XUa8EpJZNvaCZ2bI2na9PVZylRc+F6SXO&#10;MWZ4ZFdE3F+Nf6r3bMy4pmvcL/eCd+nmZQjrZbgtQ4tjWTFgybyqyjirch5iqPF9zFba8jae7vQh&#10;rE+v8gyQGiqbRsXSOm96Y+dNN55Zyp0aGWaubW5v3bv/QDxM3j6ZqtQmC282mTs3poJe/bNIT5QO&#10;Rc+SEYZP6M7f+MY3fuVXfoWvxK/98ccf/xf//BdZ/6swEM2uONWxkXDfWZMMG4f2a5u2qplFsVdK&#10;kFxJjPohI342yx+YjRIBXXnEJJ7BvFRXpL0F0l4aGHj23qMjzz1aKD86mso9k+k8UddOnXnm9Isj&#10;Z84Mnjs72HdmqPfccH/vSN+5YV69Z4f5c5XX2TMnz547N3h2frrPUe6wxcJ8aXRodjGH3/+qr8UV&#10;ny/Mc8y8ei1ml4gOUMGs2aWlbH5pPjczOTc1MTO3WABURBIxcljBDZA0fXxyek4FwapjL34RRjs7&#10;M8d5OacKqZ1dmJ9bmJ2dnyvNTOfKAxOVk6cWz5zArRbze9/p0wO9fePneocvfvWtcb9n+14cPDvV&#10;d4oqmjrdP/XS8Olj/X3HTs/NHj/bOVR5e3d9190HvQ9/pLznKs9QUS5YCXmHd4BzhSuF8l85pwfr&#10;qMvekVlGwEMASQOoIJ9I32TmgkcjoBxzIspITJfyrVx6WXsDt9qKc+pk/cnHatMzgCdW1qs35UzG&#10;6d5MU6+WC6VmfEdwzVDTk2ICr1DbrzBBLObNl17AkVfDKI+Bj3yi/qi2YtBcrmht9179DbdqO7ZL&#10;SqyI34n9AfiKjWPG1JTz/DP6sZdIgqYYFBVHisUE6Kb0bX1PXTW+GMRwtHS6O7fZgCPGMHHnUQO4&#10;MkC+mhAWzCQsLDCI1iOWaGnNQvgJ0hI+VZhFMZfLbCEoVjjF4BP5UDaODNorP5fAbQ6OYRMkZzX5&#10;dXAbwkSTSOTLJSalmZHJjqbGvZu6TFbAxWIskUy3YD+MV8Me9h+D/Hg+t5lOIRboLczO948MC4Sl&#10;9QPUuKKAPGCogEhuKnADAFfxLcs++E4gFxBW+oygWCmb9Dq55aAjBbNjAFWDg4MakB8KaJbqEoAb&#10;1EAA96Vvy1dyHo4HwgKseQowygJhBelKMQIELPMcnzB/o7rH0HPo0CF8YTmPCAsEfgJyOUHMssmD&#10;CNYhMtPL82VHnk7wuPkkALsy0MgJZRiSE0pJpJGwLxAWCvltb3vb68WRYBmG+Wv9gYHxF148l10i&#10;GqIjk9gcibbHYl3xeHci3h2PQw90xmId0ViXbjTh+RIOt4WsVk1v0HS0IZvCkXbLbDHNFt1o1LUm&#10;02oxzGbTaHa9jMmO2WyFWsPh9lCozbJa/W9T8XB7zOxIWZsbtK2d+rZd0V1dkfZIJQk1a5Jf017U&#10;tHlHn7G1WcNZGoMU1vAg0FKWlfH0KGYGX7ByowZmXYv5EDah62i67Na0LZqCsCHDhTCwNRPDEMGI&#10;jKokGCug3awr/ydVad+dGDYaxXI+fxxUWLmOHqeplzG03XTrnrvvtnp6ekfGzvX1QVdt3bJ9946d&#10;Pt5dLkEAXs/Pgldo8lrPZYPVoHR5GTQYmXl/+OGHESf6+Z//eXoZw9rv/d7vkc3kqkOHfUOkWlY5&#10;ujkzaZ4+QfSMdvMttc4e+EyGDh+7+g1bUedqDfYDtGE9YHkUBrHbWCVoVSTTyBpnzg3/5Teeu2/w&#10;RHZ6aMf07HZ3rmQtTuXHJs8Ulsgyv5RbJPl3TrnqLyqH/qVFwkxFrPnCLbe0OLOwmCtmDW8pEy6n&#10;cTWseIvzrCVLZXypLn4pJyvlZ1UqlotqR704rJBXsQG4ALEqXZxbHBsenxqfyS0Vo5lYIp0gGrhS&#10;r/qSihSrWLedMhEFq57f51wVIVCtcYCifGFjoc2jTsHRprLa+ISXnUU0DnHGbHapuAhdrO7vwpcS&#10;LV9tKy1MuHPa0mR+slieMMoL1ZHaQJ/31OTi8ELX7hvv+Jmbuz5wi9Wz39GNKFYlA2Jv2b4qczTM&#10;C5Mj7AMbc9Ar3wgQB5XCi9GwqUChOWSmkOmMuQbUQUt+97vf/f73v//2229nIhOOSTXZ8041voqD&#10;ask1x+g7pz/7tDc1jXnBt1CvtjU1hzo6tFTKSqfsrk2RhgwQSsbIjR6eLrUz4fcaPn1ae/DbSMNq&#10;ZZWClf7IKkKcowMTlj/S6dqmntoNN5h7diqJX0d1DeUJq5zer1DxufbcvPniCyZyZjb+dBCYirzw&#10;WUJfSwH4SguCsdHqViJTuOVG0k+G/LHHFy7wNwIFX73xR9+3bx8rRzJC0ZhgZEGBNDUGSlEhZocP&#10;sZsL+8gWYNAA4QnooaDCzMkmkYwr6bqVBIMarxVZ5cIWMhYB4VKJxGD/wGOPPNL/8JNv3L71R2+4&#10;zhzsmzx7JtG9uf3mN2rdm09FMMTCBRm4KZJJvTGdqeVzx54/+o3v3E8IOeM7sAksS7EpiQBEdigt&#10;m3Cr4kjAGPVXf/VXBEkw7Pz0T/80eFEmD96lawl9yyfcDlMIo6WgxgCuSR+TnwSm+YC9FngnrDPn&#10;CbqiIF1+KMCRmmTUEF9bapjSEpv12c9+Ft+GT33qU0RoUWYJ9qJuBS8KNyNIlOMB4v/n//l/Yq/5&#10;6Ec/CoLn7kCQom8VjAJSDPmhUKrB+kR2BEML7pc/5T3YBLKvXJPIgw7YXDmS0tJyIIdwbLr22mt/&#10;93d/Fw+NS+3jV/Q4apTH7kuwWN956Oif/fk9p8+R9SqViBDOSFpIAkj9VOgqVIYaw5cVn+MSPhRq&#10;JRUK01d9bxCktVJB2Li4ZPhOHRXELNR0oTblAu/HGavqdIxazIiYVSNWjzcU4nurHW9NHbw2vqVx&#10;1sLxO2IvIOxatk5Nh44O60cn7cF7PbR36l2GdmsqdqMZbi6WjarCNxvFrelag01AgdZs6DeFjHdp&#10;+m2a1+0QTOA5hjmjhfo174xdP267xzTtpGHOhhwhV2Qm4T3Y2ZjHqZKGqlHdHydJicQlw8Z8SG/4&#10;yI/t+OVPFdLp3/3zz/yX3//dpXL+J3/yp/6ff///tncvZwORTkd1B0vHjSnQq3wWGoyIwMg4I6Or&#10;bL/2a7+GLwG4BTPRl770JaT3fvu3f1v5IzvVkBVRaX9148iTxhc+b5cq1k9/cub6m/EXpaliKUKz&#10;gqlEDH+v8g2s9/QOYzkMLH50mpdkJsxrTz+hfeneh78x89nR/d9qTiVuPXnr3pm2mZBWSRWiOQCo&#10;uglZ0Cy3OD8UZo0kAGEzWmYotspxa7w9PNETc9NGQ70UD8XWwD7LijQydi5Df8UhwbV6TsgkCxg5&#10;6abRcfFV9axIY6K9vaWtvZnQBqAu0u6+OCa+l6uHyuMWiM1LjZVQgmrMIThMicXOeWMsUifKLcXy&#10;rpDTYnllT01xsRoZpFfbCAJadYs5ZVdrzzNMpfFQshOTLySf7zNORZ+MvCX9/k998jcOvnV3WKsn&#10;lR4Dq4coC1HldSob7AliMrAPwYS13od58fHUEe2ZgC2UH8luQOsNjsE3D5qDCQLIcdNNN2E+BekK&#10;6SPtP2BtVC9Wz5v0VNpiSfvG17z/+nv1Z54D0a3JwrZ36Du2azfdrL35bc5NN3nNjfiJgQKxfb3y&#10;e7qsM7haqaZ9/u9qf/yH9ulTcVK0qsgK5Rzqj3DCEy2jdqW7sHNP9pd/sfETH9PiiQru7BiilZnv&#10;VSQxv89N1eresRP2Zz4d+qvP1ov4wpKay8XJTtlPfNsOa4k6xCL+iE2x0G3vKP/mr3MLsVCE51hh&#10;btRVug2OJi/5Rs1UFxZYx4UUhxga03XXXUfbYt6lWoFWwskBsMS8HpCs/ClYVuCOtFQ2wW2BY6UA&#10;WcFJ4jQpQ3MAc5VFEh8R33GTU3FFPClxAH/m3ntvv/qan3vXu5IjQ4MPPUBuvk1XX9u8/+C5lqaS&#10;py16WpHBQrGw6Uou/9Jzzz74+KOgzA9/+MNvetObuBZQlavICflTeFAJGKdjABbpqGQE+MxnPoOY&#10;1L/4F/8C8CcOozI+BtCTg9lnXgHfCwoM4KD8KRCW+wrM/QFalYPlhFLfMi7KnBpAWOF9qUmANTt4&#10;BXzuc58DvP7cz/0cQFaybclTkIrlXapROG+BsMDWj3zkIwwEHI/vEXcn4FKuKNcSAMrn4hUgD0Wg&#10;qs9oKwgrd8eOcMMBFRSQygKdA34ooHWlKjgJSwJ8cyGSaUh/8Ad/gBvfZfX41/pHvikEo7xyDXjg&#10;/v4//uMHX3gBjqTJjMQ1QppdkqkgPKnWmsijwEcS7ihPnMW9iuF3VGVKDQjWV53bH5YUanWYrXwd&#10;WX6v/lLR0PyQyI66WQsDjstawo00Vcz9bvKuxu3Xpxs7JvCOrcT1rKYN2e6LS+bzi6ETS97ot4z8&#10;8WIZ0HpzNPqmWHyrU0tUq9G6Sy7YDakyXcvY9E6t0TCAsO/WtDdp7maSBgDcTSOvh2Y0fdR1zjj2&#10;c673jKb1KbTlN+1XDcWeZyh8GcKyac2EjTnTtX74Y1f9H/9K27/vocee/N3f+f++ee+93d2dv/5r&#10;v/6hH/1n9G5p/IHtkqYe7G9ILb0GJ6H8QRcWUPvlL3/5p37qpwAZDHT/7t/9u7//+79nuRhLKE8S&#10;103XWWeEjCNPa/d8uVqx9U98xLn6xhgPkvkF9ytcCQylfvaDB2HdXN2I1NGjYRmWr3tP3u9886vW&#10;Cy/cb971l/W3HWloe8N1Rz9285jletl6pqbbdEJ1E2reV+Op0EDqvzUgrOUlSGtWdheL2ZfMxRe7&#10;InZ3w+ZYqKNc+y6W+p6nqWijZRc0daHzhsR0itw3JXSwx4eH5+YWVNRGOF6tO9lqbvdu3NC2EEcO&#10;usXFjZGEwUDFba62OQh88aREj5JBRCXnUjNI/9KJGdurxvc0Nt2ZDHV79bxHoFso7mrFVc+zFhJz&#10;67Vipque1NsqhbajZ+JHHrIGsrXJnZ9r++jiG9/zsV9rvmNzWbdjuOLElGw+6+qUOKvIrMRELIEN&#10;wZz1yps6cy7g9Y//+I/vueceWiwXggtjXoDjAG8cPnwYmhYXAimA1L2q+fN6nTIHsX7A07LmOYtF&#10;996v6//tD91nnlOipIpSWG2zoiSSKN12q/nJfxF9y11uMlZ0akibJZTF4opsjpYvab//h+X//Fuw&#10;+4oTptOiHEGMsLhKqPv2/6lbN/RYYuHHP970qZ/T9uxXSaI5SPmROjaOa1ek+JWqc+Kk+xd/Gvrc&#10;X9gFxZkQhB9R2saK1FHZZrEVIWOj21ZLg37HO7Xf+DVtzz4Ve+ZDWAuJYl/y8FV05NCRFCUeEMs1&#10;CyNBotKeBCcJ7SrTcwB0xNzMAQJ6AlizzDWdB3yBoVmIyQAILlOJId9Nue7atTrdmkuxUBsdG8/N&#10;Tb3hxht+4aMf30qerCcezveeDaeS3QcPzR24vmJZS6HQkmXWQqFkKl0tlo4fPXrPt74OjMMfgP5A&#10;YQRYB52BcgaInA/pQphIuBC2OYD7P//n//zWW28FQwe8qaBSua8AkQskDf5ceZvyQwGs0v0CtjVA&#10;vfKVWlCer0MOk2UA8yvLAyw4AmGhhwXCIvVK/+fkfC5YPCiAnI1TARaZz8D9wHcgLPM3vvPgyGCR&#10;IONRQJfKSeQGeQ/WHgFglQckNLYcLK66gnEpraBnWb0Ez5SDZQHNkuDee+/Fs4oR6nUEYf2hg8dH&#10;74w++ODwH/zeE08+Zi8WWqxwl1I+9eI63npqKQko8OO6vLBK3Sg8Dd0YAQJ/AFqWqvb1CtTA5J/X&#10;p1wVflVcmL/Jh9RYxbDx1TeqHo7erZ6zX9Pvamy7Lm3tnkC2qhi3FvFrsOtHyt6RevhUTZ94OlS7&#10;v1jqd7QdRuTWUPhA2OvynEzFsWw1rrzyTddSPp/XoCCs/m5Nv1NztigWVj3gqmai8kgOhUHPedZ1&#10;H3e8kyGVWGFVCnaDnHOXGbdlJW1m9emwMYtg14c/cQ0D/IEDs7nCvd/82n/+3f/v5Mmzd950+6/+&#10;3/8eW2QQkCoV8vqCsLJkvQBDSHdmEf4bv/EbvH/gAx8QL6NCbToebl6cs6C3oinlZvfk4zBVxU+8&#10;P7Fzv0bi1XRSa8DPxaxoDhqhNvGwr7yRbOQZiJRkFMHjK5fT7nt8/gv/uFAcSl/V8fXML9xz6uDI&#10;rPuea5/76N0z2COytZRWqywb/YQilXcZV9fAdIYTdsKhYn1hfvKIM/tsd8zd2rI9Gd1UrLA4XG0T&#10;Zul811bDuD+Um1Z0YWZ6bGBgfno6GU91dW/1zPDY5MzI7MiBA/v27tmB/ggOAVEFYXUXnmGt3ACI&#10;0al89/5A4CozOicnwOv03DNjRHo3XbV5y3tS4Z56Oet6Fd2KWb714eJtraQHeUaUVGe0Xmg/dqrl&#10;wRcysyNux+7J+J2fXnp7Nr79X/6idvXBYkFPADrSDOP4MvqsmDAXr4a9gtMCi0nNxVxAtBaNFsyK&#10;yRfnPVgzJmvxNKN5y2widypPWSa75cWnq3JBQf1lC+4379H++Pft514IwWArt/xVt1AdvewDu62f&#10;/Fn9wx/Vujq4WeEwrxAN63iFiv47v+P81n/CihYhiBG0B3XJMkIg7PlWF5D/+m035X7x55PveLeB&#10;ooaCfkrCsKShQXolNgwGx0+6//PTxl/+hZvHEqKwt8IDKoEY7Iny6KipzMR2rK1Fe9v7tH/9M9qB&#10;w37jIn4BspmAJvV8YWrPkx4bfRcmqyICg2htmKTZoPHAdoBC+ROERKQ8HuZIY8gO8u+ywwYxgOwL&#10;DRTtN9knSyo78i2HsXE8v+UdmwJYWaQ04AuHJ0aHBofGRkancYOfmJqenCZrX7VcSWfMTTt2XXP9&#10;jd0NjS2uXZ+dWJyZQlE6vHUfNm8jFoNoBU8hCoBKCZJRcwtz+M9LUYMLcS325YpSTkK4KCT73Cx9&#10;QwRfcb4BuEtGWeFTJfJJdKaUr1JF6TyLXwQfcqRkoJVNshhcIP4sGFqolICKli4qk5MsEgJfW9Hq&#10;4leUlpoUX1ichGQyk9Ax8c0Vhw35k67OLWOjAY4jGMnxnAE6mZPzqyDQiiMFtgpxKAhb0CdlCDxA&#10;+FwcBtgRhwpZlgiHzT7HU5JgYRMsafhKQtYA4lyCOufJMlq9jkS1GEHw4/F0NM6MkdH8s8/OjI/G&#10;qpUWR9vqoirl4Myadry44yUdF+XihOM2qlnAYyJIwWTgCKvrDfi/GkaD52U0LYN3rKdnPDfleWl2&#10;1M+dFC91vJuBNnNc0jwmNIN9PkkjBhnRwinN7dCMtB7awdim4szx55m360OeNxw2pqPGUj1sjJnu&#10;OKYm20g5doPpNZgGHrGsczdkTPAVCagHPJ47TQMnkK2a1shSjqHKF9ViAGLRyQRaMLw55Q6rUnwF&#10;s8LK6WEtQ+36iukz38FPDNe0ipZRYtV84Oqum24osxhtTHdv2jQ41H/65KmJ4fFkY2bXrl2QOtLX&#10;ZLklM+LrZQvAxAV+sYwz//k//2dGsF/6pV/C6iojiWEkUYYY7cf8PnvuTOnES9rkRHhuPh9z47Nz&#10;ud6z47gyNzbpkShkBISfMnn9YNUDQbzQkNmJ8rfvNT//lfrxEzM3dI596i1nuj44cixePTPd0TXS&#10;tDufK5TsRVevFgtVp1rBOQfGU73wKCW6H5MSzq0SMXnBC/e7qmMXq0v5pSGtMp4Je4lQvEYsODIj&#10;ft6Bi1+2EsPDsYjAa6IxVUwm63jmKkKsxkeGyC2xA//O7duh/yZnpnIoPyID25TRsI1VK4qOwbqF&#10;7IinTnLxi5QBsAdcolYt120Vycb8UCwVcs7UXCFvW42J1Hak6iB8bbcMOKiXOHKVF2IGq95vOW7H&#10;ltz486fNbz0SOznYsH2T9dZ3jBy466ml7fl5/fartPbN5YqGXCzpxYjoN21Xuc/JjBA0DMb5jeoy&#10;dEBQBNEauJaBMfB2ZfX1rne9C5fFQHZAJkophmyURD6RYjCR+VlLcAhVovrnzmrPPOlMTGKHJxZ+&#10;jeasRvIY/vtNTbXtO/QuJe0DiK2gPHeF2n+l7oaef954GhICOG2U0FfzlFuMEgxRt7zsWSqlI3Cd&#10;+Xtpx7bK7r2RZMYfAxUTC3vyakHAl68WHJYmJ+vPPWO8eNSpyyiiEoYpwUPFx0CHKyNZXXNICFfd&#10;sc9rT48kkg14T+BcoMyShC/7YV2v3hJCRyQbbMdtYM5e2Z4E5VyAZsTuIC1MUI78yZMIFlKykJV3&#10;mUtWraOAbLjgeJiv63bvv37nnhZCvkr5uReODtx3vzk523zbLVvvuNXq2TJna6OWV2iKxaqOc2Lo&#10;iZEBIKy48Kox0XdslahGuZ1l866PGvmcSQ62EmFFwPqP/diPQRmCAgVuCvUo5RG2MthEyZU/pULY&#10;5MjgXQz9bOIbIAwrB0sVBZUm6FPQpISRwazgww4wFV9YssUyUYGt+UkQXxVUIFdUDJ9/XSI8/u2/&#10;/bcME8juwMJyMI6wFENQuCys5S7k7iQ0RAAu97JSVCF4iMHYIQ7EAlulQiiqjDJSveKYIbfMz0EU&#10;VCMGI1A1i2wiTlhwX6EhY52XVYp1GKsIBIw+9tjg5z/30smj+tmTpbnqPs1o1hxMP414uCmJcgxa&#10;ytNtjaFQxWmua6vrCF3WXYuE5gbuBPUbjNpd6cSHAb/1WrwMTBzSQi8V7Icq7pFoeCobt8e90DMV&#10;7Ui1TpLCq5KJd+iha6uOVS3hPO97zPuLD6CoEpteoWB3aYXylCIBP8Qp7RZLf6eu3ep6mxyEFtTD&#10;94cClT4hr+l9Fe9o1T2XcJ+ytUFdm6LwCOx7hKVoZeQV8JVadVvLjremG4QJDaXuxHf+00u+I0EW&#10;FP3eD1/zr37J27nbSyQAtE8cefyP/uCPv/QPX9m8vRsncrzbA1Eeaf+vF0eCoKgCvik8a2MxfdCd&#10;cRbE3R8X8xU3VUJa7fSZ0Gf/BB9BrVBWcxwtwAxr8ZB2y43Zn/nZ8C23qIyH2AVsLWdp6UtrCBt9&#10;VEFzk1qV/zQHeK3skIZWVSmhjNDcsPe1r5X+5p6lbG7krftHPnpD/urtufu3P/TXjTOn82+87cW7&#10;3jlqunWn0uC4VYbydZUs7EZqIbdkz+XmTmoLZzZFve6mtlgkje6gnEdBo/NQiSEuQoaQkAWHWkYH&#10;Gu/caNyp1GYnJ/teOlGqVeINiW27dmzetj1kxSZGp/p7B8emx/bt3713707iw/wBWalgKhX6NeKM&#10;JDRYjZbkm1WPGMOjSlTRXzg2tFSEhe3a9EMxvU2r5Q2yeIqgvdrOT4/+rvrAScdAyaFaDnfZmp0o&#10;QOw0OM1N2fCZliMTu7/61NazS+4NN5Y+9bbq3kNzz6T/+CvxQrXtZ/6Vdsv1Ja0eJ0CINTJ2PV/N&#10;5FXcmGUAr+TmgFjBtMiMBu0qbn6rbn6kAZ4M4tOF2xbYCHlB/IJty0bpZbFYNb72jfTv/Z77/FN5&#10;3cz4CGq1jcgFwJ6t7dye/7//Q/yjHzI5kK6h5JGXK1QFP/hWMnUGyLF11gItOSTZnX2jmm+OU4XG&#10;vZiLAE+Xl95+wBzEe7Hspv7o993/9OvlYj2lOGGVo3Xta4Y0WIQbrs7/0adTV19TctGl8sJczdJo&#10;t1xJjcK+B6o0jg17jCpJgW9OPN/PgG3qGvVK5NRp40/+R/Vv/9pcLJPeg7qtmKGEP+H49afsCrjY&#10;ldu6kj1bjJ27tDfe6H7g3UZXNzY9t65SNPAsqwYOLK/OppPwDRgk8A6sE4z4AcQU1BKE9QhgDdCM&#10;/Bl0tfOtZPkRBQDo4sLzwwDmBjscZhtuYzTRlkjhEKyV8i4c6j3fOvvgI6lE7MAPv6f59lsrbR3l&#10;RLIaMvV6zSyWK4aFJwDDveAwoSGFXxTAJ/MBm9CKIK3HHnsMr1MI2h/5kR+hd/GJGNbF5i7HCyMr&#10;cTnyW+pHxLYEngp4lYguoWYphvxEECooMFDUksIEZZDKFIYV/2MgLEcKhMXO8su//MvYXPgkwL4B&#10;yl+5VMXNiDgPWE9xJOBsPEfJbsDGXQh5zAhCIUUvdqVKV+BoG1C84jGiLFw+SJU7FWdZNg4TR2dK&#10;BewGs8oluCnxNqYakRhk2Y2fPhBWZHp/8Del+qoWiihGmU8/PXjfN/vGBqPDA5UX+xuz88mQucd2&#10;lXq8yoJVZwFN9Mwa27ohrKNHyMHlAGFZa8e02iGt/KZE7GOGSbKNptqCVu/V9OeL7qO29mw4NLkU&#10;rS9q0VN26MlKpc+ttxnam0KhG/Voi1mL1hzoWEYcZmFeCF5dVr6DGGYhT2819FtM/Z2adqsGhMVi&#10;p3I+qOFM0QVmWTNGbf1kXR+M1h62vX5P60MJSWULc8kpVvNIDrQGJl3LACpG4VU2It58CKtcwRgg&#10;TYtwroWQbn3o4wd/8sfqBw4Z2Gvw4asX/+Fvv/Cb/9d/6hvrJSccylN4t9OtguioH/wWuLKEMqqI&#10;JUdWm3QubEdf/OIX/82/+TccKbjWf7eqxOjnG77+JRwE5146aZHXjWZMne3cWf6xH0t85COxHeRZ&#10;41Tq4RE+e2UcCZjYYzROu4rXa81gCaJmYFurRs6erf3DN3MPPDKX1sfeenj+TQdDm9vS0fDxJzZ9&#10;L4RFVTmzgRBWKXksT/++d5Zy1oMtMMMO2lhlxIuiCRX4W8kXp0bGJkbG0INtbG3atKW7pbMtEkvY&#10;NXd8dHqwb2g6O71v/569e3cgMKC6HpLQgi3WoAcvC8L6ZJA/uZ5/01ToTL3G9MOM4kRCbiKO1nS1&#10;WIsff6jlvsFtk4stt1zr/tBd5k17saIcP2L86dejVwTCikg5kSQ0Zkn8GbTt1bukDwcxGfpiGn4M&#10;oj+i1g1iBkCZ0OmRz/+d9id/pr30Aquil8nTUVGy2462a+/ir/9f0Y/+s5TvML1shVBlIAmLwl3L&#10;VbvelAG1OiS2sgqfV1oSepHssOpzj6zPyqKpgJ6KYfJVu0t28n/8kfbb/295dlEpKkoEIs4kawxN&#10;RBCbt95U/d3/GrnmhiLreF1Xbu/+MLi8KeQqN7AahBXQFcCeSxwAg3PK8QFyo5WdPBH6739c+Zu/&#10;cgtVMm0YTlX1aURiVDYbqgJCXLGUxUhCyzTGkqHi+97rfepfprfsUN8jYcP3eMZeoGsbQL4AZ15i&#10;OS8+zCRdIY6k2OBwisUezT47iDQFGx8irA35j/wWZncSR2Ep5p0NbgBSk9UVGzsrt+ATjnn5jV99&#10;7wHtZBUIx+JaMqYlYnpLc2skNj0zx5ouFIs379sTO3Qg0dCUMSKJSDTW1owxh/KICAjFkzRjfCJl&#10;k02ygPIO0wwMxdtBYiRhCiU5mXiyi5Mu+6C9IFkrUJJfUQm47lNLaIVQM1SIvHNFzowzK5tkQBDv&#10;W4ma4mwC+8RlVqKpAudUeRhMt2z8CkcC3FsltQHvknPvguVBAGHZEUcCcDOxXyKqBRstXvni9iDZ&#10;Dbic7DOaQNPiLMv9UhhB7QKmBdxLSdgXNC8gPojDk19xvKhVcIxchR1+IqABhw18CahwHAl4v+xG&#10;+Vr+EH8eX/JVSWmOj09NTEw2Nad27+3UQslzp8ecehvuwWR9JLcGxj0kLhSqWn1br6+VP+XhSqsm&#10;PYAfatfVGCFUxGmHw0nilpx51x719FFTn7L0PEkT4l44pieqhjVjVxZVIgU3HIrSUQCZSJqpdFm+&#10;x5cItjLkifHmkl+KjdD1pKF36zrLjy34SyDkDpISvkKxecAgBP8oG+YuF80EVncFUyU+8NVz/TRd&#10;PiuxystRKrirvNQFVv2Jf9XzLmxKd7BEvgeKcPBQ+3XXmj2bsarQiFGFSCZThaXC0eNHgXo0Y9ZO&#10;9H2xQmygYfS1aZPBkpu1qCwm0c779Kc//RM/8ROMLfRZsS8p4kABXTsZr6YzoflZfWQwliuaGvmZ&#10;IvU73hr+2I8nD+xXAYdqNlKLEBVTcUU2BAX8RRWzWAhgASFj1vLVwXPhz3wu9+1HF+zq+Pve0PuR&#10;O+d3bol4oWShPj2VGjweK83VtmyZ2rEbewNDFaQhy6v13YDpmci+1b1ytTStleZSlpeJJ0JWVGIX&#10;VI2orGDLuoGqtSgPVY84y2g4UiuURvoGxgaGqvnipi093Vt6OjZ1WpEwLmUYU8tFMizkC+W8mmFa&#10;m/1hQTZhc1YfH1TpfQMazKKsT9Tzs/H0nUZqRI91pNIkmCWlMwrI4KwLZnb5tXpFIjbp/yxS0nmh&#10;UiJcSmnGzEzq+dOH7j/ePWc23nhY/9gPla65JmzFvUWnd7h6cihWcxLX3aL1dIE5MO4qiK1WM+us&#10;z/U2Hm5AhLrgaIQXE3vdWufhCS+zonCZSk9UlY8H5RpVS7Ge1uCA9s1vaC8e1XJ5v02vlXAVx311&#10;vN7W7Nx+u31gL7RoXUmTfteRxg9PWKZKV35+SbfoM2UqCccy+apcljHQAbvxEMUehnujb//EHQWv&#10;DHLeaESJmI8/oj37jFOuANBtXzu87pvjV9kQR4ZR2b1bf8fdRluHzkl0L0wTM/ClVi4FSpYbqKIQ&#10;JEqDhGcozvnCLbDkXNIt+QeBUII2IQ7hSjFd+QDUF8iO+5xFjlmyQSrhDaZMFhg+w6AsmH6kB48D&#10;NxzcfSrZ1KED+tveZiaS/tQDvaFcYhnm/ZN+b6uTjnDphVy9xgSXyHcXU7DBbwSVX/olzxO1a/4/&#10;OPMFR6g1E74VloEEcAF+KpPSrjq85Y470OE7+8TT/Q8+ji+MzcKXUVG5WahZSg1Jq20B4JO6C4C/&#10;cIeBnyg/F1gZoD3wK/v0PZArMJfcAbwDYcHxANYgaxeTimTq4kO+gn3kSCwmSDSzDOBDLiHiSqA9&#10;ThjgQqFsJd2A+CqsxLVBJQfkq9yc3E5wF+KTwCfClQr5Kl6w7IirrnjBihcEt8lhlBZwSWnxoAX7&#10;4reA6y0bPK7sQACD1CXbML8FFkP04tOMh7TSR/ThuBDPkitB/IaFrhZvCkq41hN5hY311fg5jciP&#10;4lBJ82p1tBj7YompN76p6R3v6GpvQwMDUR826HbajJ8+aIM2pTWihgq1GAf3oaMzrxlDjn2yVh/W&#10;tVwkbGPW5JKeGhfRn4vWtYYKAVbawUhsF3JsmPB17aTmjXlajgzsIV+PCdYU67KIsKx7E25Kfvbd&#10;3yvWwv9b2ccYdt0GzevUPQDuTl3foWs9rscnIAC/D659XYISVn2tXcyVda3EtfzEEioCRsUj+4hM&#10;+gKNmeSrtGQaP2Ij+AjRaOW0LzNlrrt6XuUfyKAkAwU79Dic+4ku+PM//3OEUxhP+Jz+K0Yh32OK&#10;55Fi/Nu6ufie9yVuvIl2qtjwaw8n3/LW5O59NNWqMD3g2DVCg17lW5LTMzZoZoV52VGmjJBX1l86&#10;Gv2fX5j/5kPTW5LD//Itkz98m5bqiE05EJ+jaYys5y3my6K2l1lIaYn+7OqvwdTmt09CMFWaZ19I&#10;BBSrbL1K6YVvVHbGaKyYXRo80zvc2+/V6ts2b9m9b29zawt4JEdSrFpNOXeRdFZxaecVMwTN+Bc7&#10;D4wus8yr/kzdgPyTV9nG1FEJhRabWL5Y1sRk80NHdt7z8KZRM3X7bdpPvE/bu99YMrRCrWrW9BB4&#10;7spsgiWCCev7zggqxZyvgHrewUFpNpmYqPxqhZzt70NgvzA5IQlP1hxoVMZulF6IHjLSYTMJN2OG&#10;Wc7zuBUgPk9P+kFjvhF1/bWjksGqdb1fLuX84A+QDqt9fw3jN2A6IuF6LEii1Xr45DHt1LFaqcRF&#10;I6iEKPPz2ioyrl2tufMV8rIVOQ1BmFElCeavx31VHOWwwvUIZkMnnLwlUv6ANJU6v4xxDzuxSgAh&#10;NXveO0IRIpDJVBLshVIpZfZnmFLJfhTLK5SJ75TBNYnM1Nw4d0a6FT+cC2YQn2/FwvpHSc9efnAC&#10;ZtZLFa/6sPyirLathT0DLCtI5eW3lQdf4j4QSGJnqTcMTzXD0pqbu264fstdt5dr1bP3PjTywCPV&#10;6XGNwEOlranG/ZVQ9eJbkVoL8J/MENK1AuxIU2baY4OaBe0xVcDOQrLCSUuWKYLAJKcXGy4+CFrx&#10;zoYbMZwuBCrx+KBGzgNJCQkE9mVmhb4VrwM2gdpyUcCfJNAKQsGEnV35jANEGBReRspg1bLSv5bP&#10;OSGFh2rlHXwpM6KICfCI2QGRc0fAUxA2G1CVDcDNO1gWJSx8GNje4m933nkn8d3gWnA5NcBJODO8&#10;L94X0ELsi52IdyBsENYm/sQrC7n+AeIK/IL1i0wTnlstladsZ7yltXL9dck3v7mrKbWoa2hgIBCr&#10;Bjt/0bQxm4gUCNhUz9WwCkZ40jOOOvZp25k09HLYchF/V0yRsjopDwanHq+WejTnQCy6NRHGft9f&#10;KQ1W6lndskPK04hD1CmVcjmL42Vvr0vfYbRSg/zy/anf+Z/4i22xZ/LPjXh2g2cT677TM/ZgtXa1&#10;TlfDrucTfgIXVnupMX+111rH+7USLBgEvqoTRGNRhk7X18T1R1XlpX3g0H6k5XAKon1ic0cWQ8wp&#10;G/OoXpOzMOZwHZH7ePTRR+mAyJL8/u//Pp7xjCQMLHRhOhfvUhw1SDJg1DKEah04pF19ndbStAAp&#10;c9MN2s03afFI0dbyKr2cP1lu3Mpr/XURSYa8EC7kVZWQqKAdfVb7wj36vQ8PHdjW/yO3n3n/jbNN&#10;mYZZp2OuGiLLWNTX+1tuaj5wC8a79V75PIZVJws25ern5+jx5xiQrPAF4tbl2c7M5FTvqTOTo2PU&#10;8+atW3fs3R1LJqnCUpUc0eclqJj4Lgf6rPcGvud4vzOoPkDOEzcUL6Sj5ajbMja/99sntj9+trNc&#10;1u56q/Ye/F931wp6fJ7wGtRESmETxvLKbAFYEThFtYt7zFqlMYkmxY6D8DZpJOwqcXEu6QARZ/DZ&#10;VkahXM4cm4BJIMc169c1HXn9cVXF4flJP6SzOFXUOGWggTVcLoPiLPAgWW/tqA6lnoTiiBVp4Lh1&#10;BY9xLWD0ZcBRwFLxmecBHpzx6ePO2VOs5PxFJkQ4Tj1rUciqxUc8LT42Xn3s8crgsEKQdGSEuYCz&#10;vJQZENoVL2EtZuio5Sw7mF7QSy6j0+Cro9Kne1UP479XJ8SZpR0zT9nWx8e16SlC65TRUCVnhMT3&#10;e6kfDKhGl+WahVhAZj7uaydQr0hkhHE58AVzVgTtrbfCv+/x/sTjecHqX5CWUIYCTy/ArHLGAESL&#10;R/xa21o4+GU+V0sNrlyDP+dZsbJBQcMKAwjffXf3LTfmp2dGvvntOvFnlRzLAxPdyvNIWsocbMGd&#10;rwS47AtSlLsWIAsUg3YFgwLIGNzAnfhIAPiYNgj8QiWAwCnYna9+9auEK6Eb9a1vfevrX/86O3yI&#10;OBdatuBaQC1mdLAsOA8EyYQEWSveFJwqUKsVOCvXlepdSdNKxUrZAveDoLYveJYCYTmSOxJACYrF&#10;T4B7YV86qthuuLogcohkwCvvIOygYBKbBQMBqUyZIV/hj8HuzKBEjwJkcWwg6I0PwQSoSXCbAAVx&#10;WhAvW3G0lT9lPriMVeD3bamv0gHKhW3Zn9sNW0Y8YnoO95PdsVV7z3v27NiVr3rPG2ZWJfKkwfkk&#10;0YZs/onUMADNIH5ONT28pFknNPdErTJUrxRM3cETFRFJX8SLgUOJ2XvFpJ3fpbn7zXADeQs9p7ds&#10;j9jevM6AoRwNffyorFcqlGC1F2v5NV5qdFJyO7AMsrr29/34AXU+zMF8ohCtF3GdhG1u86xdugWK&#10;3WJrTY4W8ZN7Ka5g1deaDgZrHE/nxGdNDZi+N4FfNkLwIc6UbXm5C/tBNKqd2xrxzj/0Qz9E88On&#10;/MiRI+yIaWJDHtZrcJLA74hrMWJAKn/oQx/6zd/8TVEgoUPRx2mowmYxaCzbQmk+ZirdqF1/s/3u&#10;d1t33qKyc+3ZqWaQkKaUENV0qrbLYJs26KaJKbdZoFGCvP3wQ9X//D/HHz9y5uq2cz/7vpk33ViL&#10;pMKzpTDcc4wnbLdWmT6XQaw/7vlluGwAfp4nDTCsqghHxfsKnFL2VmQ9yP0Yj4NEJsfHz6JuMTZO&#10;xMPu/fs2kyIpnShUSpV6jVHCDKnAQsV6gGUV7+Or0spgLaPCeei9IRX3vQOND5r8LuQmUuGGFDom&#10;jf2jbV87sumBc22R5ugH3ln65N3azh3hrGfmajCA5CKzS0uWe8Xav0xkgiUCCvZloRX4Cc9JbMLE&#10;XaA8SiyXeuk4UpLRmiAn8l8AjgxJP7smhEWiFP5Ps2qIDldqerFAZgFMVnCifpIrZR1Xk6//zNRk&#10;td6H5TsRqDsTuiBkxnjpLNK0kEqUrNVst1T3ci5lIFZXq5ONKztvLmVxCvJdsagMh9Tia16XTBrM&#10;2BMT6fvvyz37LLY/bK2QeigYKHzM+IpuDBJWyrAC4l9hXgnua2UPWsfdqeC5qF/nyrrr15XqkoVi&#10;6OTxypmTtVJReb5yxxxAcmiIZHGfld6pehMCvq5WsOcmZ9yRYXpDmoNtEvDBpF8km/PdReU6irj6&#10;oeav//qvC8gT2KGAtc/LrorrBQIG8OsCdHsB5F2+se8FwcFPAlbygl8xn9MIYbWV57MKdlbAQaUC&#10;T2IuD5dHxyoDA7gMJrtazc52REJYVK/E08E+U4JcSzCroD3xTIU3feGFFzCLA+ZAb4BOrOR8C4wD&#10;v4oBHb0CcpbAvGLLw6iHiyfoDUTLwURNsS/v/ImDKQezgeqAjzCUQElQHdcVz1GhQqneQKxAqFlJ&#10;IiA7vGOvh9PFlxfIiIut+AmIZ6q0TnmAwXPhivjCcnVQKXcB+cpdMMLKrwKgzA+5I+4LDMo798jl&#10;qHNwNjWgcjT6qFelbFxEwHsOvpkdCQITxwNYWHhlLsE5xUtYUDKF4YBApYET4oxItVD415GoFkOC&#10;GtdUJgJ7fGJscGA4YkW3bMYlvCueiEwvLAwMzRaLuNClVaYD1pRrjnrr8zHgmgpqMkKrcC4VBKXc&#10;5Dwnr7thp9alV7tD+YQ7ptUHPG9C13AKBOi6VYV263Gc9vRQTtNmbWfWV2dBYClh6WEwJJ6qKhKC&#10;tAmo0ID5LnrRllb7nABxhRFNJorNhrFHM7a4KIL5mbnVqG3gd0UJVc5rRW+YXt2KQmcRMex5eddd&#10;JIe5blYBseDO1a9rKAy62mv147ky/hUKOqhLmjXTKJKM3tLtHbs6b7xe7+gkbYljKy83NTOQGDdN&#10;alwdEwFdlab+5je/GScfGv/rZTUlLAC3QIeCdv34xz/+zne+k94nBhyGFPZB5ELWKgSmZjObZQuP&#10;nFpKJJ3uztD+3eahw9nWtrjin3hMNA3f1Vs3aCxK7/kKbDVU2TWrlLUeebT8V1+cPXFq8Nqt/R9/&#10;y/w114dDkXiuEi5VabBVk9WvnbDMuZHGoeMIctS3bJvGFxaxEHxhVfrKdQJZkxAeWotWrhSn3dIs&#10;zuWZeBLfcTytgsneCimvAEU1YXwZHhsfHSvlC4RNbN2+rX3zJiMRzTtVzKi48fkB6EpFAThRQakr&#10;u7RYyreoaItGMLGP1cRpwYe2q21iQaNBXqIvrNyvP6YESFzhhUpDLIqe1+mB9kdfTB8fjbd0xu5+&#10;h/ZD71jqTMcLmr6UUyHvYYYHlUkhl4s/f7bhivjCBrPVeYJgGeisjWIBTEBvP9YeiIRMmUseTmZt&#10;EIlaQvQNGfc/qGeXQIEqadWaUoJqcCtZcbOpIdbWqAhYNJITbTEes8JbUqek/DsPql4WVa/yIAW3&#10;MVn4/qa+Vc4vLXCyWkKxRonpmzo4e9l1tex6zz9pPv+sUanjDsalYSXx7mXBv/oGw8+6vOZYlZLV&#10;kCEHL2m6Io5NHKGfNwdcDBuqfNvVRODpNbv63Zj14F7We1MKINFfHByZME0QIeNTF4piNeeXjHu+&#10;kHv8YbToQGRARDVbgqR8h2PlQ+ATsdyN+DIrOYiQF2tKkilXj2dCmAcgf2DbEFBfiV6khJzgMop6&#10;QcWZZHgKMKu4hvAnO0EskUCo4GeB/frl+VdpuAKIV91WfrXynCxcSHkkiTN5TAwfTrWGR4ueTqab&#10;G8ILc8Wjx/ITU1ZPe3Lf3iKwUFdDvBRbCiloL7joSnTO52AvkCJJGkGcCCzT4kCBYFYgGhwk4BJ8&#10;JmqyQFhYVSCdoFI2QW+iKcvPJToqAH/AQXFyFT9XpiLOFkDGIBeXyBQIsxJAW9Atsy+IWXRhcUUV&#10;k6Icc8G6Sj7h6t/+9rchj4lf4WDgNQUQ0CwyAnIJET2QW6OiKBhIl2txa0Bw0egFd3LLkmYQvM6O&#10;vPM5987ESXsQjpZ3zinBYVSCwFxpmqBe+QmxdCT7fb2Ec6m24vcm5JdHh0fPnukLW9E9uw42N7UQ&#10;PBVNNM4t4JhYcaoYSNLKnXNN5YH1QVjlICAQlihon4n0C+KUCDJ2ytu12o5IKeONazUyu04qmVii&#10;ykNalaTymO1dBx+prGXNWu6AQyyX06BrzTEC8kL0BJup1ozghq8W/Re/fMi32ivkQ8+kYfYAYfVl&#10;COsDduXEqpSG1M9Uh/aIJamZUeWpZhQ9d9Z1Z3V9yTArOiOVWneucv5aCC5llRfWp9XLo5jX89M3&#10;k5hpFCyjbOrp625ovvNNWksrjCxaOyr/rBoGwWseDqM0ddowfZZ1HWYHydPxutjECUe6PD1Ohl+m&#10;SensDBr0L0l3Egx0uplzkWTwYJiMdNJtb3N2bg919jCGKzUXBZiUoU+gEM7BOM5egS0XqjulbOi+&#10;p/T/9oXSqeOjd+2e/vhduZ37DCeVKJQt8KCp4pPi+G1GQqWmWK4/MXwsVp6vb9k6s2N3Dg8e145c&#10;FoQl6hAxUQVhveJMynLTsWTYigGL1JTrVyz8K/XMsMmoRfwWYoRtLa0Mpy0d7Q4ixK5dcW0k6nyP&#10;QEXcRMKRqFJ6LKFiXqiVWlsxsjXhsbI8PtN/1sbZ64awK5DrMpr1EVgWceqXTrXf/+ymF4eiLQ3h&#10;D7/TesfdWnxzLDeF87PKQkLwqaOTjsox0ajRj/WlryCEvaDBvQxk4YFUym4xr2fnveGh3NjoYqVk&#10;RljlkFhGI+tc7dTZyLe+VVpawIxeDWvhtcwKPqwiLWeUIKvcTLn3ZHZ0rGDFkpn4jPKtgNvBAVqt&#10;RZbxyXq7hFCwPnpRAaoAs6lJp7935ttfN44dnZuZIoQhxpRIN1UYxAzXjPILT4Wfe8Yu1iBgwYRV&#10;ZENIlyO+tKtsKcJkWXSGC3mjsFgtLHnDfcVzx6vnTtRGBsyJYX1qrJZbhIBVohTlUtix8zJuBCju&#10;8kDhxLA2MpQfGpxazKJPGk3EVQQcwGqxoH3jy+WXjrMkjigPDhffX75CgIN537e6URsKT6s1nJ8N&#10;NzI7gX5EpaE5b0ScvrO1+RkjlxtPJJWIk6A+uWsp5+WVdmW9fVfPdb3P8lU6PrglQaLC+KpbdUwn&#10;XMg+8+jop/9y5NuPN1591U3/8p/Hr77G7disCHt/AQzB7gtZclNqXA/OIDUlZwZ+kQTrz/7sz8i2&#10;gOsneEu4DRhKgCz7gDNGNBCq+KdKvYMImWMY7HgAIssAeoOSFAjLYcA7qEpOItMMPwG8ciTnZ0dZ&#10;9M6z11IYuS85P7/iMBwSyGUCfv2FX/gFCsavLih/8LylSHg4/Ot//a8hiWFr0EmgwABobkQZxXxp&#10;SS4q+q8KhBgqly+oV5QW2LhNhm8OkNbPDu9yZsHB3BE8FjviDgEgoJCcnwsBVfEDBj1TSFGo4E4B&#10;xyQYw6ECt1pSuuN0+yq1kI097cpRlQS5ENvcOBB838FdQHTda/rWPbnf/e0Xj59MaKFuFULjonml&#10;nKDUXKgyAPo5Y7FOiLV/5bi0bFhcH7Rl6G3TsofNudviczeaA9vLTzZXH41o5/yM6sq7xl8bR5bC&#10;xpDljZv2Qwv2LB5S8eTuUHonY49TwZcsokfCeBn4jvZyg6rx+/+ppDbCEy17dPn7xLiYZYeEC24X&#10;OmKx8OGQtVf3NrkOjVDc6USuUaFt6Uw5J5wMlRv0bKM365b6ZyovzoTPFJKzDVV/Qve7rn9isbRS&#10;hjVsZ2rUkyIsRxIsgy4ALGCcoZLx0jKKlpfT7ZJnR9/7M+/9+I+kt/csGF4tGuFqphHC+c3wbJor&#10;LZyUdfjCEsKP6jOgdmNbyz+dba0awPsyVFcUWhWyBkdu9fTj5HNrmj2rfe1h7fP3Lc0vnbn7+jOf&#10;uD27swXP/cwC3AyOMfQbHGAiLNDMSCmZ8QYf3fHw3zTNnSneevuLb3/XOLqwNqJaTrW+RuJWPx5y&#10;lS2OOVk3S04ht3DMzR5tD1U2NfUko51OHWE4rA2EjlssgCoLSxP9Q5NDo4thG++pHdt3pDNpUhDU&#10;cB5QXBdzC0MiMBbaDgGQCJoGM1ML5872z2RnA11YWq4vquVzVGuE6hjmvGOn6vVYJI7uPgu/atRK&#10;Vwr6qfzxodyi2bqtq/v2qLvTqMWsSLnsTQPC7BKpjUK6GYlV9JRnldKhkZR7/SPfDj1wpmegntlz&#10;wL37tvrtN0Yy7do0urkLiGzpRgmQUHejoXSd/nzquP7Zb225IqJaMsGJDUQYMXZYWwbTKJSKUGZi&#10;Z7AjDWND5bFBvZzLLMyVR8f7Glv0m245eP1VWSPsLBVC995T/sx/Wzg1GFMUprXg2R1+oKnviqXi&#10;qnySD18DC95cHOUN1yuYocrmbc2792y5+cBCe5d24KpoVw/B07NAr4iesWth28hRgEAdUuKeJeV7&#10;wMIwqlBy4YCiIa9WMxiZiD7AjWBqwnjuSff4c/XHn26o1qZ374rc+ZZNO3dW4omxjs7a5s2pY8O7&#10;/uFzp7/29wvTMykCvDDC4y2Lh5avsLrKpptlao4bYnkODRWL4+YXQXclER5vbMgkkWEK10nPt3NX&#10;sqXN0Y1CJV/Dj2jfweZ0Y9V2lhR37YW7OrdwnNS5gAGwAfM1kCZkJUmLDhOM3jLaxJFQZmnRHh6c&#10;OnHuhr4zs1Njcx2d7m1vSV53SzidIXNT/uS5XX/+R6e/83UCyNrRuHXNnG4k3FpaV44Nq2wR5Q1c&#10;bm6IHLqmp6snupgfRE186/auq/cuxBJac6vZ2h5OJH14rPRxmUAVC0bFUjaBTCKGHSDd7zvkvg4g&#10;7HkOEvG+qjYzmvvGfU/8xeen5rKH33n3tXe/Q7/mjQQvaEpg3R/LfGqb5iwNJOAvA8gPAvu7v/u7&#10;z3zmM4A/IplopiK+KFpagRYVP6QFSD+U9s078BeEivsBgx10KW0CMAd/Sfug0YMjwXn8SnAtv4Wz&#10;5PwivCUPRiZ34VfEq4HjJbsBxPAXvvAFVC1/8Rd/ERQYEEjBT+RZBhBfICzELS6A0MkcJvkdZEQQ&#10;/wSJVwOtBn4OolEgR1IGCUETXw4+4XMwq3C3UgAuR/FAseh2AQi4a26Ew7hxiGoqEzcDbpACcAaE&#10;rIG2BIcBYV83urArbBlAcDwpYfJwhNizf+fiIu4/raPDxle+vPCVr0ycOosVsFWz25QtxUeH/lLE&#10;Nxgp9OVLc71iCEtDbnDndujj11kTNxj9h7wXNrtHGrxeJWbiK3D5+jBWMWRNhvVZyztZso/X7FEX&#10;ks3qQbo4ovJqG3XDCyuDqTxBhSD9AZ5/dUfpXi2XNCCNgLBa1XVhPJpNY1MotFXXuzwXhglTAPov&#10;8mMfvMqOrsXBj161I6RvjoRi9dxE7tiA+9JsaLQextdi+brLq0blgiCiLats4WUZLjl3EN2mahf8&#10;quSY6CymQW73ouFWdCd61Zuuu+2NelM6b+mkjCPTEcokyrWBo3yVIpzUMTKgEYstnrRA33cE/KcD&#10;NqQGappNE4Wvx3HBJp6QZVW5qmVzlb/5zOLTz8/io/Tmw3Pvu7PQ021WnESlXsAyyqJMeXpjaYyq&#10;tJuRUiLjDTymIOzsmcJtt79017vGlHBaOaNSaq2V2mANOZo4RgFCJOu5pbmXnPnnOyK1LS1bUnFa&#10;da3GgE+aw3AkOzs3eLYvOzOLVlz34V2M4el0RsHWeo3gLX8NBi6VDNGKcIiEoiEzOjPtQ9iFGaUL&#10;u28n0tsq3lJ5Zat8tFgNV61PRJuJGYNwBkA4bpHjYpFEpeicrT3fN1vWM3u3bH1L0txK/BJhWBVv&#10;wbBiYSMUrpJUxS2lw15jJDqzGDk1uutv73WscPOBg6m77tCu2ldDHbmM8H8diPsDBWGphAC5SoUI&#10;94GfOpMjlXwBhMXMMjFWGh2olPJxp24WilnWMzt3dV1zNZCoWq5ZZ0+Zzz2lzS8kidGvabNRPa5s&#10;0/4yg5Mrnks9K55WmAnND9szWf1UqjlPR0TZSEdrbZ2hA4cyPVvw5iTFID44yTo5jq2SjBuchEkT&#10;DotTwWLAJTGFscOkD7v0/PPPyxSJFC9pXLBDaZZTc8vjY7UTL9TPnbRds7tUmstknO3bExBcmUwF&#10;S2p7Rzpb9I4/Xz57wsrn4i5EB3m2DCZoRC3WiLRTeScEd9CmROFHBdkybOOiAD6s10qphL5pU6yp&#10;2bRC1ezCbEtb/NBV3YkUyd7mgMZdnT3XXXsTGkoCYQUFMVkDMBA5cR3cFx2KgDOAAgtGMp9zJsfn&#10;nz1hLszY5bzb1m4dvja6Z38knVZTycJi+MhjS0NnSTbZaOt5F5moUMy1E7qWXbWdmx5Od2gilaFm&#10;wxETySIG9camhn27C5GYl2kwmppD8YSvzKtIXUXoslHtrBmIHSfqBhC1Lu+vHzgIuxKlCQAVDMcN&#10;mzb5vqvayEDvl75+5O++nIhG3vKB96Tf91FtW6cdMTHFsrzFP4TVvS+2vvzwVlY0cypMKmTnn/7p&#10;n5LTgWyNgDMsdHwuQgHiA8qzF6dY9gF/rMwEDUjWK6pYFGGxyINfMcRzANgO6pQAf6GCMOvzQ2Ft&#10;8WwD/wmKlYBiHphY4dnnQzZgIlK1X/rSl2699VZY2ADCrqTZpR6C1QkQ9ld/9VeBsFCGgEs6G8UL&#10;LI/i8Er3oxiQymzcmqglcHcgV2FkQbdCIYNBQdt8gnevZNwV6CMlFDqWW+ZGcHIAtlJdksWXgyFi&#10;wQpU19GjR3HSIDD8t3/7t1832blWtA9YWCAsdweE3b1vZ3ahpHnxaCw2MKh95n8O//3nxxbmWPq3&#10;aailKFZS6YfQFxloGDpF1uCVQ1hch+LeQoc7tNsbvNEYuMU6sd94odU5F2NgZsUKz4DzK3qAVigf&#10;DuVDxkI48dXZqUeIYk2nrrnm4PY922PRhEvmpnBYabartAkq0NfnQdlVHk7Bf8LOCkOrwCO2IT1u&#10;GCnNTGsaqXTDjmuS49mvIYGwvjeBv9NUBlfWo0tafEaPLLn10FK2aTzbOD0WnsVYF/ZdWfinuC6f&#10;5l8r+Bf0oAqgUtKr94BSs00d/KqiyPzQYjB5FZlPlR0tnGlryRO5HAk5IaYc9PdCuDagdESD56I0&#10;SLokjfbuu+9mqRmM4xsC1P7pJGvVgKLB9Arpj5066ytmOC314jHtnm9n771vtEEfvHPX3IffVNy8&#10;W5uvpieLzZq5GHNWhbB9T+x8+G8aZ08Xb3vTS3e9c0xxagrCYiNf3ZrBILVqkdAuqpnhkp1fnD1q&#10;zz7XEaluadmajncReU2LIlO90s87cxZHKpas23ds79q9lV6gmAUUPX1jlGrsvsuk3zd8FjYcIXZn&#10;Zmq+91z/9MLs/v179iynNghWl0w7q5u4XQenBc6hlM6Uo08oCk1YLOZO1b8zMhszUjdu7rkjabUA&#10;ujyDZRkRP1bMNq26XooZC+0hu7jQ/fDp3Q+c3TRN1pGDlffd6l57QDei+nwpVAb+4QLEgPQDxMIK&#10;rFweXfwnRMeUfPXsMCD8/+y9BYAkx33v3zPTwzPLdHvMDNKdmBksWZKZnTiJE4de8l74n5e8FyY7&#10;TvKcxCHHsS2zZZAxBtlCi+Gk0+kY924ZhvH/qf7OlkZ7u/LtaY+kbbXmerurq6urC771/RFdVZJJ&#10;cS6VYDGXdoYHy6UC02Tc2MX78rE4+qCE28VAPlDIR/L5iD8Q9gdLxfIw6t6eYL6mTOlNVUZ3Fpe6&#10;no8/7AFYGhnhtWdsnEkXkpFopb0d645qqUhwBGxoIgT69YeMownpInIAv0NWzHcMHWzMy8zUTLLY&#10;z2jyxVs/63fHj6k5MdTI2jc8EB0ZjDaaKTEPIEOLgIaNg3WiW5rhz4dpblO52AKuxszLcfP+QITV&#10;kM83PGm79dChJ9gzFWgapFwZpX2IBF345ULWuAaIRdGyMONioRAmoFNnVxNUciaD5K2Ms+L169Z3&#10;d6MPVvNAzIOg2wAMrO1RVmWBiQ6YsfU167NoIe8bG831Z1PlQgyKAGYC/hXdehTFfZVIwNeXTfGl&#10;CKUeKlVzfAdj12haW2rS8pecGHFCsAYaG8EdQcjoxlaZDiLBcJZqDoXLBGiT7iGlMBLfoDFOlSU9&#10;MAYFsOmqIJ6JENa837i2rxlHvK1UJWKgCW7Gmqy6a/czH/nYvnt+uOGcNV1v/anoFVuK7Y20ymQh&#10;4OJCPcQAQBM2ILYGf+sqm8qChSWgA3yhWFipdbKp+cokH6Bmp0NYVZo4fwp6gg6lz0p6KcjSxMB2&#10;oE9QLAecB7yCblHLA0GKHuc8Anc20bQsSYWMyU0Z4vfgrrvuwgnAL/3SL0FkAivr+7+tB7tAASwS&#10;nYtfICwAFOCloFyyEqPAgFSQKwtf6RiAQeGJke9TABmrUUIAKykp22WXXcYlkrHi1HmR03I6q8/B&#10;jQz3CiRBvfE4kDq9gpyB6XR7+vkLL7yAKwMgLG3xrJvvgbBsfP0bbrhh+arl2bSJoRdvCOXLzne/&#10;O/Jv/7j/h/+dS+W7fP7mgJPAVaTph7B/TNrBUAltlhmBsKwZ/MMtzoFFlV2wsFeGtp1TfbSj8FzU&#10;NGWcdBtVXIAdnb+AxT20QaLhs0O9P4iG5lx62UU3XLVkzYqGRBOCylioFt3NMz4wTg2kHW7MBE00&#10;IrMZhTDvpBELYBZg/jQ+/ao4sDYeaY3agpF7aQnpcbEGDXvHbrYUJszl7uL+bx1MP5fuXNiSuNCt&#10;LM8edA/RU2JR858aj/S5efLkQ55xskk1GgLFczToPQuTFKwZDYSVW1ozMQHfjUuETDZfLo0Sld6b&#10;K9CaCKKUZlYT5gV5OzoOXZsFKhZdTELHL5A665rrmVVgPK0G6C6sMYzBR3D3nsqnvpi/80sHulsO&#10;33Fuz+3nZ7o6q8OOP1VkbY2oAGtbvLUDfKuEPEDNzmNhEw3V7Q8AYVEkSF06DmHLHoQ1wvzJtqlc&#10;INNKy6FIrpIe7XsSCDsnXFjgKRJUWQ2VK8NH4V939BEUoLkJz1lzFy4o+UwYGshX+pm34vLE0wbR&#10;GivHGoQdVyQYh7ArVnoBZk0DrQlIpoSw1WAObYNKEbUJVHKbaO3Z0sBI6vDTYw9lyovjzdd0d56H&#10;/k+lkDLRB3DzDKjLlMtRtzgnUc2MRP770Tk/eGbx0Uzi8uuc6y8sXbQh60bi/Xn/SMYY4MfoluEz&#10;DcJ6y2ZvJTB+wJTHtKKJj65qqFMPF3ocaiESAb0BPQMsfaEeIfAAZNk8UiBjERQKBsIRXBMg5MGf&#10;Jp8RjcGaeMgbMcxmluIBaD9Ws36W3uQGnDJgiYWLLw7ENGNKpYS+IKuIoBvGBss0LU8oqpLICly2&#10;y/yq5OK2VGCS0H6J6YYRl88l1CqPaPA7kXBgwAxxPjS7CdVlPLZiB8gCuyEA1ZAMhqI4Ry77RrmO&#10;YSUWiuDOydsz5439oEwIax5heLN8EK0cVG6AlSHjasvgWuP6KhTqGIHV5sGesMC4nK3i0j4J1id/&#10;vQ6DMAe8gllUYG0FmGKhZawIGPGxNTco0xcdcv0NAY6Zz0qjZRRpyhFfJR4KjITCEMe4QWCNyljN&#10;iyM5YYkl1xATNxIFA+bTGO+ofpcO5cmEg6kMRsgmIgMDueGV0Ykzwb3IsBYY1ShpRCKsGahwjo+f&#10;iA384R/+4Zk1FKot1qn61rqBF9jFCYbzURZp8Xgmn967Z2D/3nSp0trVEpyHeQc2JiY4G0uLkuFr&#10;ah7g6olMcoaqRF8TuQAwDmQJ/JJ5FoQlH5g/AWf4nGJBwIEasVqweh2/VgtWoQRU3bCbMJFASfKU&#10;+VRNxcf7hApzReYKbMaB5Tg1YtLIoI6AvDwaHEwaHv0iSfZSKwG9EesqFDfR0QF68lCZW1EMsCy5&#10;8VKASyAsVDGQgufC0oOMIZ4hmKVdICe4ZCXUToE5SYaAcsVc4EFyuSWUo3qQrgUH0hWud3xLkUDn&#10;UNRnkUeC+sYPrwx85+tQpa1thFpl+QjOSwfcTEtrk6+cOLj36JGhPKgOsyJ0sDxtAkhK9OWEz17K&#10;wtaynp4urAnVWi1E/emG6uhc/+hSd3Be5XBj+ajnDcapeP46PK7SCNkZ5wrl0mGA4rr1m1936/It&#10;5wUbGsPRxni0KZyMBhMxNx4NRCOBSDhI2EwUqRrioUQsnIhxzAEnXa7GIv5YJBCNB+JRnIr5YyF/&#10;xA2wlo4F3ZgbjBEQm19vj/oDUT+uCAIRXylUDjcn3UBk7IXC6J58jDa/timyJh6eE2vu7Gju6oi3&#10;t4WaGt1EzB8N47jIFw37IqFjd8dc5YkhZgEnHCIMKbsvjC9RPCy4yO2cMMpvQW4MsKMdFo+j7h2K&#10;x2ju8ViCSMdNjY2xKFHKYnQBTTysrPiUyAFp1Wfg4PbqLFKlnKkG8/5ggiXW/Q/4Pn7n0Sd+fLgl&#10;sPOdN2QuP7fYPa8yUIj0p5I4F4o56UomUGaxZMz8DSlp3MpBi5WC4erAgZa9z0TT/YUFJjrXKC4u&#10;ykXjkcDra5Psgi/H7h7LEyxVkbseDRT6WsL+lnhzOJDMZ1NHDhza9cILI0PDHV2dy9esau/uwlOn&#10;cWoGDjVcngFCQEI5lfQ0xtWvid0FtxtMp7KDA0OZLOZcTBEtChVfUxAz3iE8w4xjdiCNAfksLfEM&#10;5TojBZwv7hgs7RsptMQaVjc0rQmHmo1NOAUh0EnFXwz680m3FK0mjvTP/97zc3+wvaUciG1ZVbzt&#10;BnfVMl844eBJd9RjfDHpQaWTlQBAxERsovBuIFyhyvp6fU/uPD0eCahPS8F4S+iaR15JHemkbFJX&#10;00ZXj0QwRMZLhPGqgssNKMwQKWORRJTlMIdck+UnnlcQRYPS0BZ56e6P+dh9XIXzjgbcELJbsz52&#10;w24gh5lMCEgbCkcZPuBII5jnGY6mvhg6pmzWTJkK5lgnvTKbckYioZgZdILYHISIHuYC18xCnFcG&#10;DJhwCoxVEX8kxvjayhFY2pjlmwQ4TkFZJW7KOeluGhxsOtwqJrlhhlpv5yE41UgEqnEGR+rK9UcY&#10;nQlNiL4MxYhRMFOpYcpEcEdma8NyeLZTFgtqbERHVtLgcCjiUQyUMBSJoBoO9WdM3aCQcWgBbxoK&#10;kn+AwdZnfL0ajtoU24RvRFIHJEhOWv4AKhbGCQEMhJkTDdFqKsYfpGiEpw3zTQ0lSx0SXJWvigUY&#10;3wJAJ3t3MQ7T4h2m9K92hoyzFstSu8YulXHP5+Yj4eQFmxZcfdlgtbr7oQd2/vBHzr7DsarfxC02&#10;GomGf5el1It6COPvI15WzBDdTK4GQHLyHsCcp+C0HDA+QTeCCKlcwVAZ4Nf7EyArWgaJITLBr5CR&#10;4FdpkYqz5BK3APhk+K+4QbKO4il8OT6b9R6gPk/ZDFVWc1b64ndQi7R/q2Z4RxJTSDJkzkZ8Txl4&#10;R5CoYhBQALA1mgnnn38+In4UeQWyhchBvWwUD+IK/wZgYlSEKSSXeAseR6OnQgD0VI6wLPVA5orm&#10;AMz1FMiMN1ktnrRsnbBsOEPa0nSLQQUbps/vAis7W5wrr4jfeFNreyekS0+xMmSWkGZ45CsYAnC6&#10;mU+VHhmLQKox1GcARujJeGC+teFEa1J8o1wqyQSqregU+poSjfM757clW+EqEYTSxscCpTF/cdRX&#10;MLu/NBYop9xyKmA8HmQJkRREHa886hSGq9nhcmaknMmGChm3kAkU0k5hzMmNVfIp9nI+7Zg9hR/m&#10;anaokhkqpQeKYwMFFKhyQxm0UErIQ0M4Cywa9cdgQ8RpjlWbopWGcDXhliNOzq2kebq/mHUrk+4I&#10;Dlnxo6BdyuP2IVfKZYu5LAHlKvlsKZcp5DLFfM7E8FTUBbOQJ24Djuhxx2jEdFg6mBUgw6LnP1UT&#10;j1R01Dtm6rvM5vMTaiBgnAnFEJLd+7Dzsc+OffcHPV3xHf/j9t1vurjQ0hU/UvEh1I9Vsk6mmsr4&#10;sx636TlZsy7YIGXMce0xhnWtqWwb32qTe4Iz6ccDt004YHSj6yrQB12YWAZQ+YVsHvJ1x/btI6mx&#10;7sULVp6zobW7qwCzn8fvpodejVjCxBLx4KwJ32URrGCsh29lGqmf8cPxY6U4di/nEv5yWyTYHgj5&#10;M86RvuK+o8XRsWDz/PlvnbfwmobW7hJCYXx4mbAkwRJILRaqNLjho72tX7i/60uPdFVibTddF3rv&#10;2yPr1jnBmK8Pe/WMg+O8ULEQgPKbtov+k92eRffoKZrLrESUS+OSmZoIyOgVsHw1HdYoRyuonBEE&#10;GZdNmPDjL1ZeUVkrYO2Pw42gYfO8U/W7R/G5+ZKbr+CygD2IBmnZeCc1Ih7Xh29OBvPa0w13jhVr&#10;Tc2pJpWyY4jAg60lO/NSKl5LLmZh1EwULvOxSzjsdQgBjvcMCEpTeBY/ZcJwm9WR34SgxcNr2UkU&#10;KnEcZrFSMczHZHu+irA5XHQiJSdcNr5mje2VCY+FQYBRHh3fxM96Vgaep1rPuZVXXt4SD4kTpmBJ&#10;qHSSr8Exg6W3I3Aziy5/1UQ1g8P1FIxRkwiBQpFl8zasqYpOtIxqmRNlFVbAsJ5mN0X5vUDBxquj&#10;U8QyOeaUE0610SklFcOMjkH9M2AbbG0+iVFTVN16csFpu+k1r3Oym/Irz7+GYvGoZgQCxokwqhzO&#10;8vmd11w276JL4uX8vgd+3Pfjp5zBNONPJQgRX0Zh2ygJj6NYlUHQyn5IVZmkqxLlAyhBY9YXoxh4&#10;lGXlaoAbjaTJ831DPnL4ysYtIDzYTcT0Yn1gN+GBAIKkJxmUKgAXfAkgJnNu4UFy1Ar0tO5aX4y7&#10;44WKUWnV8y0urEeHKjmPIzGF5OmITSXQlyYDReVxAGsgLJfkG0GyXS3IhInFFgOv0fjBSwM0qqwy&#10;yVn0LbfDSpI/WVEV3A79DFOreLMSu8jjLPXJnxM6/ytvAKcsB9vtvcHLixJn/iUUSoKKxrr9xps7&#10;zr9obrKJbjpqZIdVXE8Y46rpe8ie8p1ovSUwWG0YN0NjmRZt3CCa8IIMushzTGM24wEK+ZhgYW9V&#10;yefy1VwRd4Is3fLVwkg5nS1XM+VKpoz6EhIvHzvogj+ZJPG7w5/8snNS+3AhP1zIsY+UcmOl/Fgx&#10;O5JPD+dSmUqOPQ2WLWdTpfRoMTVSSI3kx0ZL6d50X3/maCo3VCrgfYjq8FWCAeVmno4zJcxwwA24&#10;QUC8V65OuhO9sICOVRGJYSmdK2rHm3w5h+04Tj+K2UIphzac+SQGjphADzW0Yogyrx49p9pei6Ux&#10;a8qU9eQpazmzD8Ixh9uL86xvpu781J6927dfuOrgW27svfISFELQ0CoXimZVHvVnXacYwDNVZ9VM&#10;kKAAVL7MgT32nIHX1LWlJm2UpBkGx5NNOMBz1qT7OAllKDjaAzGw+3v79+7Z27P/AI1k0bKlC1ev&#10;iLU1Yz2Vp4dBPRmrzHFjW0/BBs1KIS3NHAKsL/mpTSnjMHb8+qQQ1tgZGSBdShUO9aZ3HUnljgyv&#10;Hhh5cyF/UdUhFkW0EihA0gK5HAiwZAw99NanDyz4xhOdT+4KtUQDN1/o3Hits3yzky04I6woc9j2&#10;OHF/Cbf9fhet8DOwBVJbltSwjIxwoUWHmt28Gc4DOAbaAL/AVQYZmrU4NqaYAPhRESZ8FCfDKBqU&#10;scLyNF6NCwxWtUauXVOABQTRrPALAe6CepCDU0+nkAAEmKuixykwbRbEBvqNT1gvlkQxL6Re5W31&#10;WNboVhnFJqFb4uCg8hHBNk+lAR774IqNdTnn+SXUVgZWHVUn450ZFVqUbz1DHTw2T7oHffChzDye&#10;C1YvOBcqFZUygRKYBYo+nKb5clUftg6Zstmz1XLQRDsA6qAnqxHPE0loLvNUaWtcnloIpINX/7X2&#10;Yt7ROHlVrAQ88bLg4+FGkcxUHIfeysGIts1LQaaUMDowrMoU5TdLR/lVNGxsDWebrMZdJ5r6l/0z&#10;P7XCvCQivdHemU70u7MAwpoJG8YUPUB4ZhoCCwEj3A26yxdtvPbaRd1dw/v2H37qOefoABooSC+Y&#10;0akuS8FaCKiPRlZgO0AebVRQEhzJxrgmAYf8qup2GW/JhgmIxkmFMeNeJRADCrYTuwkVBKMJCgRB&#10;ysgOCIiN15VXXnnLLbdcccUVsKRQsKJdpfkhCEtJRCAZ0dXLxji2MEv4m1u4Ua4P4Fa1piENB8BN&#10;oWrO81I6T2JFcJDzL+nHcJUcOAnI5k2lhqvzvBS6DbwFKJZ3FArn0dKmEIHNnya8eN0rSDv+rNjq&#10;hycVWA0GKFkrvwkcGKIjQxOsXhu//IpF8xc00ZvNuFFBLZPmJo8uM7MVfRgFFMGmaAzQ0EtMsU4p&#10;z5+aYlHlMlykwbAmkpbrZNCIYthkQY2bVGMVzaDqy4UY5IPsLqsw3FkihncibjWE9JYIOFWzggYM&#10;4m8aboohh0E3yLrQI32RlQaQ7hiJWwBylWGNkZE9Xy0V2CvFfKUIusxlq7lSsIhQ2BdiRYkUMObD&#10;GxAWtwiImVAK3GeKjpdnlpUsts3icrK9EkTBLVwOIAqFfAqWoExwy+4LMtRjo1VG5dcXIMq00Tvz&#10;BRjIWZ2yG+deeCEwLATQueY81Q58Wr7y57QEUjPz/V6rubCAqj76qPPZzziPPzi4bs6OX7j10HWX&#10;VquN8/qyTPEjLajmVVuz+AmKpBINw24DwiYzLRoUa4Cs2T1EK/Rozfv0h8G1SnPsLkLsmJ15m15i&#10;AKy3qsmmM4Slwd81kswli5egPxBuTIyhlomnADrKi7jKaISr2RhlQyPVr9mRjVPCNS5WlIimFCkQ&#10;vYhkJ9EjcCLRVDA8VqweGRh7oWdw35F+99CBDft23PLoY+mdu1Mj6Swq6CG6aQDZt3GXUBkYbf72&#10;M/O/81xrIuJ/03mV2y6odnVn+srDlUIOgBHmgUUnl8Hrbgg4h8voM2/TXKZaMiPquIxOs7CdjpWG&#10;la8x4WJQJZQRK1b5fGFEg8OEIDRqoLhewpDejMtlxi/YA2Aqg0ymym4W5d4ZKHSkWBh4el5bGQ6N&#10;0qkJ/sruISc9GG9u6KyqJJoZJ2wqnuWJ9AreLyOwAdjeVMEo5GmsVoCWOTIUiemlM8JzUK2vmsMM&#10;1ajMFL1YWuYab5CFVZ10Nz64DZg0jAWjPmDRwGFeyQBkvjIxEdijmO96OwYPJpIZayOGf4/8FTas&#10;CaDMikA2D3WMuN4CtRa9Q62xV5EuYmyESYdBmNQz7An0QsDJU4FQweye6SSahxlMkqYqP2kJSMb3&#10;4+OUfRjgpwr+sTLuw2tPU6Wpds0ILhxlGwnHotWOvzmfobqwx76AWR6Yl/d8Z1SxjsNRbKyybImT&#10;6cvuO1R95oX5Da3O0kXphBtl3s1nUBYhPSmNtQhVBZ/PJyLocjqFyRGeI2FJJVgXKynFVqsAKjMU&#10;UbbAO1CggmxxXoAP5AqeW7t2Ld43LrjgAvIBw4mmlb4BQFAieBAwKcGCUhLn1aAwhXGl2E7OQGpK&#10;hTSfZMSWhFXVWkSjgBlMPaVbdSQSkw9y/K9+9avYbFEGbKcoD7mBKbkKOCYHNsW2JTEneR2OlRX5&#10;SBcWTVkuySWCVAntIzgJbKWK5KqNTTgY1MtTVDBx0uKqeX3UiykVb405FGeOvxWexpS2b1MGSGgU&#10;JKQL29mG/1cz4HmK9d6Y5XPQpGjrcvK51Nane9JZVIWaGZYRExktbBOPu14Djr/o9DS6afRGysAS&#10;HBvNSGWsxRmd7xtaEuida3Rh+wMe00Be3hTqST2JaYgrrEi0zwmOtnV2XXR+lJB1fKEyAyDjHt8F&#10;wTrNXwMqmMHsmEoYbsmz/dduNukusQA3XmnMXOzJ88xuEKMXYMX48PRMuxguUSJzA6XGQGMi1Zp+&#10;ulA+WIo0BJrPbQwuDhajcAbGOJfUKP/wfK/50vzMuvLYHYeARjsAJGEwucHR7K5xTYTHbJ5lZE6M&#10;3PA52i1TVkMNxnbXaF7YqYi3QWkHe0S65Kwu7Mz3LDghTxpJ02YgyaO0CaE/eDT09U/03fWVHUf6&#10;Dl1z0c63XH5g/QKcvOPzzPhwMwxbFY+U+RAe3UPwYOh5luPcFiixBgrFWImVWKHAZIXdzO7m3c/E&#10;M0dLS+b3LVibzsQZ8d1EMZsLoSlGyK2JOyq0iEuO3YeSqWQ10lgKFfLZvoEDg/v3uiP5rkRb+zlL&#10;GruIWoKPT1gRiDojGDblY0nkKVoKPHmThrdUCkeMHi4d03jZiOAOejCT7R0by6azbeibGe7DTwLW&#10;g1mm/DAeRpMVdBbCBXyMYbuFyJU88WGUxhobr+8jh54vpn48svnerT/9/BM/vePxdfsPrb5vZyJT&#10;aFvc3OJvzQ7OSfkKqcgj+7bc9fXYrqPNc1eFbnlr6MobMi3t1Xwumh4Nw5uY4hjG0vMRLUjmKeCe&#10;Sbqwpojj+FXH9UDq2GapQcaI6L2BSqoYgLKSL+0paxmTIyN6Fq+HUZyx8sr0DAY/+9nq01v985b4&#10;E4mcUyBQjOcglsW4Q3RlA2CJ0EZAAfRKNYaLTdeqiMdN2kHqJwUV3v56bcRbrXgfoVYgSu+Rv94n&#10;UWq7R4slFuRQ+h548fqOAaN+LPqN7gSelGteQE1uTBmGsRxfEul1PdJ2XIfAfnhdG99EN3v0p1eq&#10;Ca9g042/i6loDf2ex246AYUxGq9e/uYfE/ncPLqKjhcTiVd08yFKpRC6Cmhre7a+xkbR+L0hgprJ&#10;ywujKzM04/6G8Z6BHwSOVLk2c3lyyxdf0K4cJjSY4x+4zlCPBMe+gHEu7a2AzKWaHMCwZf7H7999&#10;97ef+tq32pav3PSL7w+dtxGfazHqKEx0OXOH6dreHG6qFin/4ODnP//5f/7nf2aSe+tb34oCAJqd&#10;wFlMqYCA3CCv/tCK4D9xk9QyOA/MB70qq39AgNhTmWdxAIyTbwhhTVApeJFM2MiWRyjSlQLPgk3F&#10;5gpZ8kL8iYuAJ598EsgLICZbECHnLYwWfpWk3jS6QABVV/zIghplpAVk1DJRxSM9ebLxmjyFlyIN&#10;ygxkK5yKozgeh+E2ZZNVFtmSHlyr8kO+4qSNW+SZQdAc5QFAqmpMcJnnQlSDocHN+AXDrxYeCT70&#10;oQ+dLaEN6lsa7gjuuecevixeRXnx8WW3N2OMj2LZivPAfc6//vPer3x5MJftxDsBCqmMhhUfukT1&#10;AyItz1v4M4dNZ3PR8/INNVQPL/EdvMDdc2Xw6XPLD3aXnrXR7jV/2TXtkWTsx/7Q/nXnbPmFX+hc&#10;uxKRLUwEcVfDeEnwyH49vH4trlHDMpR2pqkfTURF617Oc2ycGI+vqcwZfz7uNDYebT306cNj9460&#10;zG3qeusc3+X+gfCgUffBq7m3mAYsG1Ec6BMltPFZrX5K0FpIz5LoXy1cv/WbCiPZiHV0YEdq5aA/&#10;8T1JO7z22mtBsdOp+9m0x1MDrGNco/gMrwRziqbczt2F/34w+NEP78qODq6cU7hhS//a+WlfqHGg&#10;3NJbHGgZn3tfmrdRX8Lmtoq9JJAMRigTipQwKXzmiY3f+/7S/oPVK9Y+cNOFz/nRhSkljamYO7kF&#10;9Isy0ZfmHygWwuUk6j47yzuPjj7aNHZ4hb9hQWJeckkbUJQyMXYxoglXSflp0pcHfjJLm/UVXQaD&#10;IH+wd2h034HDfaNDyxcvWjyvC9N3vDSBUAolFCuhPIDonvKOEbdiV4T6JXo0uYMRXybbM3p0/+CR&#10;9h/uvOXrL7y1d/BcFG6w9KmEMhes7H3npqc3rXrCbeoPHCpGns4079oT3LC68bqrAhde4DS2Ohn4&#10;rBQo1glNQbhSl2eYU63jaUw/MY1xgubh0Vr/1ujH4FDxjWWcu75c+c9/gYD1/dT7w3fc7iSixsrV&#10;OMb2/El5lB5Cf6NabELWnY4NRtKD4wbU1SCsJ1DjrOTtBp8gW0PqpuAdk3eX01H02jPBM+BQL1ZJ&#10;HTA2Lh6dyo5txf5Dkc45zpxFBCbAy26DiRBcl7T++CS9w1kDYY1bE7M8RpZqfs1aQWrVqaHKk09+&#10;5x/+fu8zW8+79bb1b3lzYOXyUmMy6Jjg18YbDwm9+zx7QAcY+ulPfxoIC1Z7//vfD94CXALL+JVp&#10;l5wbSzjOBoqV7aT0oowpn2fQJ5UD+RZgNASbisdlcqX/cF538Quxd9999339618H/0nESVaauaWT&#10;wIF0bni6zB7VAzWjiwmW1qlS8ggeRCZgYs5IeZcDcaIcC7sIIpMV2cIEv+Md78BzljCx6Fis7zHe&#10;YuPdVX5SCiKghLBu3TpUIMBzUo2w4JsDqo5HK4gu+YNiQd48FOfJYGKA7wc/+MFXK4SlIw8MOd/6&#10;ztiHPvjoE4/Cc64pFWPUqafVo/Xn+FaDsNOT8U0XwvYkokDYA0DYD3ygY83KItEl8fsSIMqhUdS2&#10;CvJ8dLU0SdsFDS2uVVO0yLIey1ru32rm1F4vUIg7TY1Hmw7e2TNyz1DjnOSct3X7Lg/0h/q11Kzp&#10;MRrpk4eGvWlEZaiX3KlVc8mKHVQ8dRCb0uJpzquFq6PVD4sqNmdoh48//vgshD0Zc0beQW6NG2RD&#10;JpSwYi6nnG892P8vX2z+xmd6W0KptfNKS+akuTZabCi4kZJvBNOUyTZMcsyqvIJtDZ7TgLAod5aQ&#10;GP2o7+rvPntu71Do2vnff/PCh+OpsXSgeSSEtaHxnXLsVuPDjrmQdBtGCv5t/vRTib2Zxp41Cefc&#10;UMtcX7sv5sWCYjGGCmFNzdVrolNE+cK6isbIFGJczBvN3fBAKnOw52hPIbt0Xtf8thYCGzIcRwMh&#10;Q08T1tmfYfUYwOQFx00+3H0ECm46XRp8oikyWjqcHHHiu6/41qM/969H3zhiDJj8oTzi28Jqp+dn&#10;ln/hluXfTAb3O0cCyb548sLznBsvrFx5zigKWn25+AjxopEbI5eeIrTqqxTCUuvjMnCcOSGdrtGH&#10;FSe19bmmD/218/lPm2//5rc7/+u3nPWrRx0nYUh0I4dnCKo51rQL3ZPRI14+z4ozgkasR3DKtMIM&#10;bwyHQylnaLAUDrntbcZo2CyTDE97Blon1dgSOs34bOIpSpRdYs9+6r9Gf/TthrUbndvekd+wNusv&#10;N02AsKegws8aRQKjOeEp08sYW9OhgbC40Y5H3Nzo4PbnC/sPdje3R5eucJINxgWf8T7vKTZ7oghm&#10;RTBvvpBHXo/3UwYylFOxc1KUAYFO5kVNjR5zZASiPEteY+U4VmSk/EkpQABsKEwnIE9KCBRMZJXU&#10;qDkDPuZxMJQwoFInRd8U6bzCzwIWYTHRZGVi5hHoA0B/gjgVxpZfLLR0izYucYYbuUU6AKQnmVwc&#10;6C4xxGQFncxkj20ZKWFhSWMxuryHgD5Jz43yWcsxYBT3W+gPAGF5HKWS4gH1wAFwFuTKxp88hcSy&#10;dQNGk0Y+vCgtigRnowyXxQYbzYDPNMHB8ovwDqPTkNPYFObrHtifHhzABCNGxGqPczXD04vraLkQ&#10;eAk1+5N7NCg44MuFnbFm3+g8//CiwNE51YPJSh9rmhdvrlupp0LBw77AaFf33PPOa+hqRx5qQq6g&#10;Q2C4eE9GKlnRuOa0zUQA8Vh2VkBQSmD1GNGeVJ4AmJAvGslERp9J5fZkQvFQfG3cWeDPBNCp8pQD&#10;a3YSxsDYW415A9/4pmMt0rSpy0hhTlftJd1ktaZUQp1RJ9VSSm/KRjukzVvzyp9c6bMpjrsGDNr0&#10;uCN0Pfy4cMpnnb6Bat9AqLMlvGpl64IlHW5LVzbS7SSbG5pDzY1z400d8eZj97Z4U3usuT3e0hpv&#10;aos3tscbWrgj2dKbX3Sgf14xH9nQduSSOamIL5wMt0Wi4a5IY0t0kr051tiMX/lj9nikJRJpyMfd&#10;0YZcsDm3rC2+omlOU7jF6MvgLM8N45GNHedI4RA+m+IxwsJPtidxwBRmasCPEjFDkuF4ErXAVLYA&#10;lJ/TOae7vT0WDMWD3N8QDcFZJALGY1NLKNQcdhtQzwomA8OV4YOjR/b58bTYurL9gjnBm/pGz9s+&#10;2NZX9BRkaLYVZ2HH8HXre85fPNaEg6G2JdF1G5ybr3LWrPZFkuWhrDOaN1ZIJtoyzNcUNJ1h884g&#10;p1rH3aB+QkLT0Ey/JpnRzzSiem+MTRdL9/wgfNddzsEjRn+Tc0uXOMvWotaCmjB16mmDSPZtrLZO&#10;G7tZIo6rHz+yhmNCbuHp+xoG7oU9/h98J71zmy/ZGGhtB8gU0aI1g9gZxsJKn9mgL79RCTLY1SM7&#10;mFJ273Lu/ITvri/7hsd8aza5q1bi7IzozcYZguaIU7OdNSwsvVef10xdLKC9mJlotJTRl8tlnGcf&#10;2/bx/9r73R8tWLtp1XvfE7jwvGorETdd9PKMrx9MU2jWRWy9/AMjQ5/97GdhYUF1BGhF8VTOp2AW&#10;peUpPpJNSFSmzXZm1azPJoJTf4LzQMAyaRJs5S5FtAJHoplH2C38Vd16661vfOMb5aKLZNzLgczI&#10;gMLf/e53v/nNbwKeSAaI5KQoVZG+dkYHYYvHhUOF7GS2Jk8cZgElKZJmcWZ0cVq8EX4G7r77biUj&#10;+AI2WKQhW4pHnnJQQHoF1wWbcgbgS7FBcpwX4Uq1gAlkpiZXspDTgGnQM+9IPmQCx0yAVggwuNtX&#10;MQtrVKr9hWI1tHu386//0vuf/3FwYLDdcTqNw22zAtVqWyOmZ71qjGKnsU2XhT2ciDwaiBzauGXL&#10;L/5i19qVJdxB4oKbaBSYAnjMK8/m1x7XY8F6/KoVtpqZ0KpGIskHLNa0wBFj2KS/pamv+eCnjgzf&#10;M9DYlUSRwH+F2x/sH397D6F65BaVIQebqoj6Mc4+y7KwZnQcV5iZMBrydFswHajMasl6Te6lEaJI&#10;cM0118wqEkyj5R1n0rxTDBuDlIhxSYTJR9ZJjzmHjzj4KDX6ztgY4lGDvuCpbeXyeFKfNGOs7z3i&#10;03x/Y6UIljNx5/w/2N7xxW/MObS3ePvmZ957xSEHf2pol1YzHtabZJtysjTjfrIUyD2SfmTvyAML&#10;grlzGhbEgl3GDxJzgoltiVE7Al0vfjL6NlMoEniKvIYuNriI2IqB4KEjfc/t2Nk/OLBp7ZrVyxab&#10;EjLw8u5oWED7ofKKkJj4BEZBMH04dWjn4O7DI0cj3Tet7Vq3vHVLNT3/4R3uF+4v3f1gdOeBOdFo&#10;at6i3B1Xp95/ef/Clj6HWFQ4jm2KpZONSdQT8e4BQGP6oiMWjat/vzuFYtKrlIU1lkkmLIsx4vI8&#10;VZkBlggJjz0Z/H8fdL78Nayo0rSiqBu7/Vbnl/+Xc+76SsRYw3BX0WNhjbNd6dWeto1yUwaamJMu&#10;oT3uJLO5wJ13Ve78fzgqTP70rwTf8O5Cwi2VC6hb04SMR84zZzNd01SdZ0RnnM0Zv7xUZyoNBev8&#10;00ecp54rtnQE3/8Lzi//ojO3c8RxGlV4O5Wc7Hc5e1jY8cWYGbO8FQ2/nvzHeE3B4DNZKI/tP7D3&#10;+e1j2czc7jm+9k5srww5BkWPXp6h701DxiU1kdYIbUDNXn755fCIUkiVgh1gEYgJvJMWgXxgMS8K&#10;ShrPwONOqeTumJQKZGBcJYcJKG82TspFgNxmgfkw1ULV1cZth0ZV1FnFUIAuggEF6VIqnBvcdttt&#10;yOI5kK9ZriqkLbeIcAWtcsDT8eQKpnz9619PgC4ijSlPMiSx3AjwdBKg5ov2KrCYkxRGigGYLhEe&#10;FmgL9AS8cl6/EjTzSxrY5QMHDoCV2eQIFixLVUC7QtCSm8J08SCOqRwy5DWlS3q2mHPVd7DjYWEN&#10;hGVyqhZbWvBfHd+18+ihg6MovDL9elnV7A08rsBbjE4+g0/Zr6fLwo4F3cOBYGrOvPnnn5/oaAdW&#10;SIc+5Pn8s6ssKY9aqrKefxVMNF3qGPrTAkQ7JL2IaH14PohE09Gxrani/ny0IZpcn/Qt9Kd9mClY&#10;stXroJ7+j1l0jm82E8u8alEnntVWTT35qgLUQ+r6xEopcMxrzrKwJ3HaYFWCiTWhrxhOYczxPIEX&#10;v4726vzFge65Tnt3ob0jNb+7tGh+cO48X+e8KuTYgkXH7sVFi8sLF1YWLvJ+2RdXFiyuzlt8sNz6&#10;5M7GwWF31cbKxmua/YvmOB0LfK0tvoXLfPPmH7s7cxc4c+cfu6fmtYbmLvR3NI+6oyP5nkTI3946&#10;L9wIOxx3YnEHS4NYDH6iFI44yYS/sYmojJw5dvclE06MSxEnYXS/q4nk0Xxh7yDL+mwnARcXLvDF&#10;Y+VoyEkk8rFoKZkoxVqJYeNrbSi1uDvyvY/3Hz4SiEUXbty4+k0LOy4ONKzztYSbV412LkxXCsHC&#10;SOequaO331h4y23FZasJ+dfqNM5Lt3f0J2NtxUAFmR8hUDFJBnCXMNIkcB4i6Slcxb1KWVjT8b2p&#10;3vuXighiJz/YX/j4vwW/9ZXREUJsh3CJgx5KeKQ/xbB3zjn5eMzzo+15E/Y6ghHcnzYI6xUcnRkU&#10;egksapZ+Tnjfbt+dnyt+/26351C4vcNZvtrX1ooPGIRmwMTpmf+exJ6uuvP+9xYPvAkzXwgcxSr1&#10;wQer//HRwR8/HKlG3GxhLDVYam0OrVgdCZqojjWqQnTelIvMGSr6aVybTO8NPB3o2kRo6BdjLuq5&#10;jsOtJAvr1o7IOZsXXHNVuSm67fEH9/3oe+kDPU4qZ/w2eLRtzUOH8YRdq1P+EQyV/RYydEnqJYiX&#10;x1bwGWeAjBzwK5k74MxGQJDVv/xwWTpWia1Yn8zlpQvcIEAsHwh6f+heebYS1SpFBeuZ1VJNmp41&#10;kYswk88g8uEMmXDGSlpJQG5S5AVP86d4WduYJHjljIJ4ERgW0y42VCxgbdFnRfMBKgtITQBbUKmJ&#10;rex5ZgCzKni0gj4oHgRvCm5WPDO9Rb2AeHqf+cxPbaR/tD4cXlXWr3duva19zdpCtfKCN7Vor/GO&#10;td5/kt/IaNWPQ08qXj4xcBrn/ZiNtqEDe4Y0EtnXEo/rxkgiL7MtbfaMTa/zEkog4WBR7rU685Im&#10;oLy3KbFQqbQI7Bl7MOERVkVHt9c/vb4M9Vct6lWzV8lrBXspFD7JX+A1lr0hk7xp1iALf8YfKjj4&#10;Jo2xslMzCAVDjSZokYtDikrShPecdHcxjKpiHoVDN+PTjR0HcLiHjfpC+NLkfNiHJnfE8UecQBS3&#10;qUYhZ/JdHg+O2eNJhzCtULvMFPjFwJ9MOAyNigs29HiRr3mNl0KYuAeGMpYvjGN23FVhUI6nuLLn&#10;loQxGKU0mBHPZYFngG38Knnu4rHkgmur5INuGd+tB4Z27urdCTfd0bll/aq3LW1d70TiZZxiZXri&#10;wcElq6qrN/hXzi8umOu/cF1l1dwxp5AuIiHzV/EFP6eYdLJFop0GAAxh1DWKnnNoGO5pLohfFW1T&#10;+NXTLkJG5aAU3d+LJp+zcmPpskv9izqdJd2Bq64xf+YK1YG+rCeMNCIwbzQunzbwWqt83K3UUKDn&#10;JCzSf8S593uDD94bThfDOaf0yAOVH36rOjTgpa6eHpuzl28m4wQBKwHjh5clxN7d+W/d7XvyCVyS&#10;488MvySlrU+XvvG1HMSgTIkEV042eFWxzxoI662lvDlSEIHNC1xm1OgJG8u4Mnde1yUXLjh3bS4/&#10;+tyDP+rbd9AZGkVmZJxHeuOtx9O8OAQA7OQ0AAwqbU6FG5CXVikGKHgV0E0x0ORdS2qmHGhTGg6A&#10;s/CRUKFQpyA8slJuMvkCtgqbKsqX3BeAIHkhCfEFMZmJOcklXA0gwYcilR2VJmxBWMFfebbiQGoP&#10;sK1KrACwylDAms26zeKVBaM54C0osxwOoMmAkwFuxOEXxxCubBxQGBKTEigPH4znASIdwASrlkRL&#10;i42WWy7F9HoVQ1jjutCIhcBmQ21txdfdOvfSy+Y0YKYxDl7r29ipmEEUKdzjOAX+wKq0LtrDpJti&#10;UkihWRtfX5Z59fhVWdnfegwqyFjDwB7iNQEVvA0YKcVXgw+0eTSsoGftTO10jZKdAHktCLZPt6XS&#10;JVulltOtL6TKpjT1hO6p+BCvjWdkyma1DLQ0Ilq4gwDRJ33RlBOr5HzArpAxbsrhu9u4lSygLzsF&#10;gjXOL70d55dlxgvje5I/ywCUTAGv9GFcDZWIiEhA8FI2ky/miqXU5HtxrDjZ7g6kndGsky9Ui3AE&#10;Y6nUcC6TQuKPpwJ2t5g3v1iolEs+zPzHRv257KR7NZ/xFXN+3gl1tUzayWUjOHgpl8LE8UCFAFXg&#10;bMaXzTjZnMueybiljJsfGj30/O7nHh7tPTC/qWtt9+ZF8U1O2j9W7Cv6Dvmzw84wQ33IbQokYyPl&#10;eCDRiE8mQoB4aki5Iaf3oP9wuuQWjMf+QimQL+SqhUzcLcRD+J97bbSySd7SM9s3VCBqyGMjhU0X&#10;O2/+6fgb3+msXxPduDb2pnc5b3lfYsOFvtRo3qix1OpJnAKN8PTVmy+D7zgT7sC43cBwwjm03/nh&#10;d/fv3AqpDjPrbn129EffSe3ZaVRapiuyOwWNAf7YIBPzJK0SnXTK2bXj0BOPoFXQhPI3ii3BeHPI&#10;bdy7K/DEY8bRhx2l6wm4k1fUMxDCWjbrJQcEnzaOrYm468Wdq+1mJI3E8k6c9WsiWVq9uvt1t27a&#10;sMX36LOlT3/EeeFJ6PtUKIZzP3wSmZBD+MzEpjOfhQZlFvYcZ6IhQGiAuIyf2ABnIlylCcCf2sRo&#10;itq0Xrd0C8mQpKN4hycmQB5/kkwxf/lyOuZA/KvVTJDLAs4LZWpKlq8D6TPQFJi/maElHhU0tPQt&#10;2JGromBFuyo4AgdCz3oXMcTcJUsvMKsKb0OR8eKgUjwzoBaMPy90GFBmVTguAjFs2bIFRVuu4n1W&#10;5KvyEYQV1ueJIpilvwv4EE98Vmx2YUDfo6KEe6SmLJ0Kq3ypNaXrHyQkQAV5kK8JL//t7c6737rk&#10;La9vdapHHOMd2iPXjX89CMgScb1O9saXNU6sqlVgqNZIrEKETVmBIFLXhprK/v37UQvRMSoirFik&#10;6IzGCKBWxzqpRRQb53XAikgONyTNN80VF64mtD3K3IjJaIFGWletmAB6gNWyx/N6devprHt6qx7G&#10;rQFlVa/gqU6qqdev4K16gOpQYJf0FgprKSiwy6ZjJePeelu0k/0VXjv5x2BYNZ8Z8wIHz3+mq2PM&#10;CV3qjwYdRrQgjqLCcKuEInqZsHXGUZKCKXsatPoTPhRsl3dC2WqYUQT862ncYjsZLJcm3yvl4GQ7&#10;QTyxscy4RkYRN4Irt4ArMB5kYJDna9N4pEcXwmuhJrC7VIAm7m7JHygFiElEBCbPMRNRNhziRAJC&#10;i3jE8rcY5cUQrX7EsMmR7lF/ZXtm76Njzx8KuQ2Lbly2/D1zG84LoVxTGWwuBELFaMWEGQlEhirB&#10;vsJYtRgrEvIODUmoal4Ql32+MqqciSG3mjdeQg3lG0ui/TBaDY3m0ImtsHiebOdN/AT2Me9jYpqC&#10;L4y9nUFvaNGaPmg2D8h5JiWnCNJpCNWgKjMMunl9Z1FvVRodWABUO6gVnfnauJjmu+H/fdXG4O3X&#10;pN5wc3DjOU5ze7BtTmXLxcW33F5943XpDec1BqMFfFh7irBMr3yymlXraemkORMn1iVIBnFkQpXI&#10;gZ3OXV90Hnh4eZze4s/4IjhLCz30ZOMX73L27OMTnpYyvtxDjdK4p+FQqmS1Ehgddoq58KWX5H72&#10;l5wrLnbWLwhefZnzrp/pv/HGdCTnjAxhjmEkNSbGQy1YGKO6R4yfnO3Mq7NpvqcHKzSOOm5T47x1&#10;6xZv3tKwdPmTjzy668GHnQOHGrEgRR8faVIsSVBjTx5vvGwZWZDiCHoRCOWpB+AokMomXVghVECb&#10;8J+YWimAyl0A4FVaoSSQbN06rTQjvRfSVl5XrSbAOD/1otaIfWklY9P8bWfrY2vl2AleI4Whp+s2&#10;XkHogVejwIj7KS3FtlG7LI3Kq8lBAa8G5yqFXW3cIm0KqViwkVhQWID7eAo8zQ97ipJrYUD5td4w&#10;rcgjuaUWok/Gr/1kpRJjIlMW84CJFBWNOavWOTe9fsvSlcFwbMgXGDZq76UsHxDPFrmSoaxO6uZh&#10;StOWeQoIsFgogjWzuazCZ7CBSmH08RTBBrMOYIV2tZ4lpAAt9Wixs6LhScxdovbtJmhrdaY9VYOa&#10;7N5DkIb99awhje8Oq7qAHoOUGawSghCnmqt4UzV1QVJTfg8x86eQqNXitRytPRCorc+5nog9qTU/&#10;m/nJqAHTEGo+Z7wwPp4TGu//ySHmVOdrw+2L2G1chczkOdk+jZcx0jwMhQkY5wTHvNh1yYDbhY1t&#10;utSzu+/pF/buHRtKLu644twVN85rX0rYPMNJj5dfLkJfbjdR5wKYZRKdDr3JcskoFFTdUDmI3LaE&#10;2sKkuwdN67KtBT44zfM7X0FCQmpXOmbiWbzByotB4M1W6rPW9lTd2YqhdaBBQOtVwxs1M/ngeUXz&#10;OQRKMBoJNrUYr+d2uLCf9DQKZPQBjLKKj5CW4JFModK3/lz3osucZSt9K1dFN18QW7UhjQP3I4ey&#10;KKCcadu4GoYJNsb8wpjd2OysXjf3De92b3u7c9E1ztJ1zsYLM7e9PfLmn4pd83qUzGMe5fziZrrv&#10;S70fzuw7nuYm/spfpkzEMz+2oMVMIUPvduYv6Lzo4pYLLySw+u4HHh7+4QNOT4+vgHAKFY4AYTI9&#10;Q2vWB4YbF0wJhgxJKXMuq1pglQQUhBb0Jl5Wm1xQaZN7LLAdKQXmhIblnEt4tP6AV9aEbTvwBJ7P&#10;gt16GauFp/W9sf5YowD3itO1z7WhZSkepcXSCxQLnwrJqrBh0v0VHiWxALf0KCyIVxAHed2Smq9q&#10;AyxLGtLrpVQe+3av/OOemhz0LfhVsDQqSuw4w6WoR6ExFSbgxI2bAcJigRVLaewIognnnPNCV1/b&#10;3txytFreGwjiscEEazXBZNATOsmbqXNviKeEaJGkM2mEpqMjBr8KkkpNxfottqyzl9443+CXZEos&#10;aMu9FtHKnZwyESOrzdNA4IY0VSMGJZc3yThjrnq/xs3yWArlFDKUuoIysVBYOFWI1pKsgr/Wk50K&#10;qZP6EPU6D7pXW31WJ7nWZ7M/WTWgQcRzPFRTsR5XLa/RtiJvf+JeG3pNMY14oOaKaWpXPwrKdexe&#10;u90rkfTRvDc3erFVE5BrpExseh/ebxpHy9l9I9ue79uZKsXmtl+5ceFb5rRe4JYTpYIXfsmE+IP6&#10;RdpmFG+NTNmIExHW4JChpubrhQE09LA5Ewn5QvAuuHjOB0KoHOd8kZITrZiIqZPtnvN/Y4BvDrwH&#10;eSFJT5s0TLBVOmySKGpWUi/WJY26dh7UCMyfsp8W82LnFB3UI1TCuRKMKJPKZdKMbx5ZAGftTeUW&#10;/tZPTCeryb5svibMqnlPk4i3CccGN26p/vTPh1//Vmf9Rv+6Nb473uz81M/FL7402pTwmdDfZ9o2&#10;zoL7cLRvrHKdRKOzZIWzZq27erXT0Y4hUioZzy9fnli7JrRsJe5M0ST0PoWBruoqHJ5EnHkSsz41&#10;38JY+6F6hdylWhxBVMESYNnyjisun79i9cCufTu+8U3nmaf92TTsdrFcxSWgV7ks+yzaM9EyJWq3&#10;HgkAspKSaxMXK5JSm3RhhflEu0r0rCmZR3BG572Ga0ScHIhPmtDBtGQ8VuhpqSk7wU+oT4tfLeQV&#10;fq3PTZfYKIkCMcgACwAqXwcoP0hnAKqV95KOhF5W2ggiXOvJ1/pLUq4Qf2lBdv3wcWrawCt5isgA&#10;lV/qHKA3BO44EcONAwe4KbA+GXbu3Ll79559+47s24unhv379x3YvXvHwYO9xXL24gsb589DkWBf&#10;uYhXKaKrlrK5cihIdO9TsdHqwIXG69kw6LUWvlivJgmDVmt2caW5RMgV2lVO5TiwmrLCrMK+FsUq&#10;vQCutA4U84KnAETTKYN9x0ZJYApAArvJHZsy1+26V0oLFtpapQXBVp4O8BWdzK/IYxG0wrK2a9RT&#10;uVYQeXa1w1PRSs6KZxjfMbXJz3MJ6gFQ439rKvp08vNK7t0JDPJUso13JgtDjzmYOntvzrCR3WsH&#10;mGUXUfcthwOhBGLA4Xzfnv7d24/uLrrzFiy6asOq25sa1jpjTml0uFLK8miyUAlMQAWLlL3Xq8Xq&#10;AbOrxHpYIVki2lEBUJND962MZCNbrRQwaxsH0i89MJDf3K6I2DL/4IlTY/aT3BiYaDTxCctqgmOY&#10;ktYZx+qnlr4hMWOUuANtdHDOWIyrBaodq00GRk2TWvBid1UgFgSXJr6yKKST/LpTZg8Bb/Q2PB/1&#10;qI2uXN18zfXt19/sbNjidHcF2xqdDeudW25zbr65aeXySOi0FfNlqkcOuY0YxLi4YX3krZJYbJWz&#10;TmHULYwkCiPJ4qhRZEcAOU6ye47MhArMvSexHZ6JdTat1mZiHBqi2h+LRqg2I+BtbWvesnnZZVdG&#10;GxqObH36yEP3O0cOR0sYDXgh7+Vv3vN77CFKv+d31awUtWnVKBQrGy+rBSvTLrF0UnUlE7FHVnwp&#10;NtdERvKuUjCBUSE8i2JtpxLitDBUWIrNJrD31ldLPf+qewWOtdmUoseUmzXtEtks+zMUBiBlBWTR&#10;iIWdlasvufGCo7UeGKQQLPM1sbOqAcEjFdsM9ePbtD7iaUxsa0wgD8BKHLU777yTKMTEm7333nt/&#10;9KMfEVyNA2LPfu973/vBD77+vR98454ffuu+H/3ogfsevucHD3zve9998MEf5DPPL1/qX7wY336D&#10;rr8Q8LF6QSX0pPcv6pvZGZ4URIgCABjW8J5eQGArqlMTleIpkwoo0GoLKFwwG2oDoHZ0ZDkjBpc0&#10;AE0pywpuCnpKzUD6CQP9A8BKPj1U9cBAP3q2R44C/cnILABkEUgGNXQ8rttQj24VEk+6ChZDK3ax&#10;RJAibm0yoWoLYW3v0NRlORt7fBqb1uyjT6AGjKX/uDx8nIs1JrxTsaRTs6ceopEdrycZ8hy7GVA3&#10;6V7DzZpt63czqI0TwZ5ig9k4KBf81bifGA6x5ED+4HOHHtnduz9Tji9Z9IbFC65taliI2VE12+cG&#10;c8wDpTKmPF4xxjGqLbbnOdngWA/i1iCoeUqekMwRfzTuRMLsbiQRcZPBMkviyW1FXsxZdiI17vkU&#10;6bwe+6HFCDBBMPLYteuEuYmOrMFEK2H6uEYYi3ql4qWhSRiXB3FgOjuQFTVNsz439ixmIjfz6wm0&#10;uJN7C/jEtCajG2JMeZob3PZmXMNmwYJ4ukfbGQu+qH8sES2ik2ZUss+wDZMOg0+8dZc3v9OF8F2c&#10;cnzYi9PICN6L53O0Xrxy+9HprnU5daJxYDMLYV/uu+KZ3wxQYX8wETL+tnHP4uts77z+hoUXbMkX&#10;0s/+8HuDjzziG0uHaeRezCAz63sydw85GmyH2F/RuWzY2HrXsCIvzRJknC7V7ZompZbHsSguYTsl&#10;FqQTNpoAZO1K1J63qFRPORbaqg70XLvWVBNRYlGw9ctQO6NrLOCqvNtSQpWKAvN2grMKBiaVXzHN&#10;ctQgqGohrBwRCLxOeJwKVg/Hz7D+OHlxbI0xgOJWjBgThKLA7InXhH4Wey2XC56rtWRjQwQYb07E&#10;WhKxZlh8VJ1bGzO3vm7NW9+2YckyfJHvDwTyoFhWDye7Bkz45KpxaiFm1MTm8JhTqE0L9ayqKM0A&#10;pCj0aXlQSflFdoqOFaCUHi1zjLxVeGDUbEK0ntuKo719xlUw5lsAS6aZXbt3e751Iaj3YzTGGeYn&#10;6Frdok05SE+Xp9QrCdjjejst9TIxOnojqdVa5tV+PvXEWRb2ZDe5k5t/bebz5r9akGKB2poLg+M8&#10;kAatF8DxJRTBVB4SpoKwNXloHaj1VM+duD8cC0cJOjCY7d3W89zu3gO+cPvSpdeuXnB9K/iVIEzV&#10;AcfNYnxhBPuE7iO4ESbJZudFzAHnze+L7+UFQFIyLkV2OolBJ5zP5gtj6XyFHKIpf/gIpkGT7txl&#10;UFHtEV4OAZPbyf1YU+eubkhP/+hHP/qGN7zhne985+/8zu9ABNCRmTjowv/5n//50z/9029961v/&#10;6I/+iOA7f/M3f/MzP/MzH/jAB/6//+//gzIQAmaI+Ou//ut3vetdP/dzP/eNb3xDwsxxLtbQRmjL&#10;46OUBQLWRiwGDK49wzZiXdRGJIM9YGSNV2VfJZXNVvO5Cj4tAhUiBVQBhXBN/HGGFb9mklXPooJo&#10;CP/IGstPU8SFEjaIvgIBPUzUaZ+x2IMw8cQOL24eWX6ytjNv2TLNNzXhDqtY/BlfR27FrHaKVVzz&#10;BZxVqxdcflHHsrm9e1944Qc/LG7b7uAVBSNUKd8IBXpkt+VNQSKiYLUJ0VoFA1n5CAtKJmsvSW1A&#10;KqQKcCDytf5VNA1LGmJnX52sJ3GFRIUORRBaLHtsxVi8WI9o65PVJ1B55ApXGFTqE3qKfSM5K5Cv&#10;XG2ybOMugTkO7I1aDEzzi51ZyS3i4UV4Oxho3hfExu9FF11EmIlbbrnlpptuImQu8Ro4ft1Nd9x8&#10;0223vu721918+y03v+ENt73hjjtuufW2q2+8fuNtty142zsWX3ldS6L5cKG0s+IbM6vsk7xhkQi/&#10;xOBuFFMzmUK+AOVj7aIE+AQNxcdLGUDYUW1vwhcUWJQQn2TiRYC8sgkzzKuHaI/2Hu0xVGsvibDH&#10;5hbOA1tRveD30OFDELoiYnt7jR2Z7MnkKs7q6eoRFFs6xxaAUiQLVdU7VIu0N/Ud24MEcPlVz6rv&#10;Xye54mezPyk1YDwJi0E0wjXjhRVDEghJbKKmtXvxtzSWaiD1kKzVUjiWba1NB5oU6ndPrc/IUWvz&#10;hXfRF6tGfNWxkfSzO/sf78unGtrXrFh+w9rlN7fEGsIBgnUN+tBexcVtFS+3BLQtQbAF3Kq3w3bo&#10;wLwRukvsxuLL/EnwL7P7OO6M5srRbbtbvv/I3G8/MOf+p5JHBqIOeveYeE22cwu7EUkGTc4c8CAy&#10;PF0bNe4JZ4q4FUd49bWvfe2Tn/wkIX4EQBkcoAk+85nPENBxx44djADbtm373Oc+xxk2QutJPYn0&#10;H//4x7/97W/jqpyBQrwPU5UZELA28KyxvVWK8U/Fv1PGfThdtWCGJxdn9KZVG3ac/3GpFI34m40H&#10;uapxkubSwJ0G3HeYNnAanX9NUUXG84g3w9ecNxodcPAr+h4NntJ21MRXx+eH0YfBX0ajUSYgCIfH&#10;utbNrSfxA5z1EJYXCIPEAiET3492YpAfLlr8pWSy5ZwNGy8+ryEW2f/U09se/PHw/n2lSk4LAjPr&#10;1XhUU7lWai/MJ0gnbMcmXCsiVhDQeooV4JNSrPCrvpWVb0qGK9tqb9VoNosbBGE1c1tBvOVTLXtQ&#10;T6zatjCBiK1/bj2hq7fjLWx6/tRb1OtOWJUAWwPSN7AKwQIQtkiWJ55Qnnqy+SQ225nLmhdR/fN2&#10;OA6DFQCqQjmz6CfYGF9HaF6qz4aBJhg6EdFj0UQ8HIniWtiNxgLBcCnRVAlHKqvWOjffunLj5lZf&#10;eLRaHao4BD88uZuZ5j1VVM83lcdNersaIeW3snjptorL5KReWa3CtnmtnXSXVGCtsqx1ayAUOzRY&#10;04WF8/Xqr2wSQ+UahnUYfVzRuh7tCuJ9kYjlvBhiFUO6CjxFZav3LWCBuNAtBdMy8tjF4bHrw5Nb&#10;6bO5n7QaMD6FNRhKal8bz3G85U3w09iBNBJPefgVHDzOWUxKuE6FYGUrWftVV/GgbDlDXJieoyNP&#10;9WV2R5paVqy6etniK5OxJU55pFoZLFeGKn4Ytrgv2OQLIiAkMAEQUwJlY21lPIkZyXLtwNqnSeLM&#10;n6mBRQ/+uOnOzzT+67/N+cd/7PyXfwl/45uRHTsJkAtInWxXZGvPOY9BruBX8j99EFbifvTQCBuJ&#10;8Iqao4OjtCbVAgJkEk+H4ZRo6u9///vhaN/2trcpoCPDgkgWkt1///0MFwzLELTXXnst3V+mJma+&#10;JkSFWX7XlhueyojBtcc2TDsXn7Q2+7IZmwCttENKCgULCRss53FDaKJp+IN5NKrxLIxSr/lsZx4F&#10;61W1AUueO0Xjf44zeFI2dV31F+C/actBEy8qS9xpvozpLDWLeYGgWtWcTJrrDAwwO8kC+WXUgWkU&#10;prJgZ7ACN5GRzQyO404asz/aHGnu6C1ljm59Krb30MKO+aFVa/uD6aefe/bJx58mGMyN19y4cP4i&#10;06682q6X6dejQMFZoTeBWg6saqnlSm1D1hDMec5wzPT80EMPsbLEwSq+V+nD9FK6Is2CfNTVSc+K&#10;k5hYiPJJhvxat8sMi/6sNPaXS7Bb3/zmN0EDeHLFHy3JAAR6rmZ6D9mUWO/ydIS7DAEbN27kjPC6&#10;8KggC3dZ6KDbpcvL07XppKWWLdq2T+ESJUEKz2syMEFbMnidniFjmk/lXVQhHFByqggilkU/lQZW&#10;w8sv6sIi/2rrHK95ysa5Jl4xi+ugCfVezrCkbm30Z0fye3cOpMfipXJTCG84XpBv4+LRjFU0IeOd&#10;clyrbmJxpxtgNhUKHqj6jjY0uwsWBBuTxisrFKZZLRnlV1GtgqoCpvJWo/asycBeVXOtx6+ib60v&#10;gnrTriwuP7KV4FiwJdXclGkoVosD8cGB2FA2BGr3YhkQ9BsCOAdixlUBGRmeVc1M+Fi/1luC1Fu1&#10;nKAMQrTabG8igTqj2raWgiJ7dKBFJuwvsBgNb5Yiky7/ptlGTPJ8ybA+jCpArJpmmFQ0vSWE3ey4&#10;MVPPPYGintW37OoPPH1/bv9WRJOxQCwxMhDav6vU1+McOZg8cihy/PueI87envadhxIMgNnhZ91s&#10;vy/bVhhbMTpcGB0OjtR2d2TIHR52R4aJQusfGUFyPXHvTceGRhjcgiNDznBfuZAKp4b9vYcye4LP&#10;Hq6MPHEwe7D/nID/Z/ylO/p72g7uT/fuDvQciB852HTkYKLnoL/nYLXngMuZvT3Ogd7o/sPJQwcb&#10;Uv3N+/aGH3+0vHOHW84NxsNOJR8+cii+Y19if0/j0aPxvp7wt3ZU77q7+6vfbnh8d3X/QHj7vqbd&#10;h/xjbj4ylM+l5uznKfuJ85Q4sNvt64kf2hva35Pcf8h3+GjwwCHfwcP+gZ6OPc8ntz09+oMfr0g2&#10;5c/d4nbPD1b9OQaoKmYhRnH0JKonamCBW6UzYmLBvADJygx11VVXMaICXj/0oQ+BU1Eb+D//5/8w&#10;f5EYYwysDrCXpV+Da5koYWc/9rGP8Sc6Bu95z3vgETRSaY1tnDWUA0eOOo89VA0EyxdcVu1sI2Ci&#10;Ahm9ZLML9dPTL2o17QkUjGqLt8DwO/v3Otuf8xeqweXrnBUrPEO8apAgwh6XfCZt3oLNwzzjb8Lo&#10;64klgLBPPZ7bt8vtnONs3OzrbPVWEGaUrAk7LDNolGlP2nYGQtgTelc7Y3gHZpIum1gI1Tg0ftF/&#10;qK+wr6/shpoXzw82JXY+8+wTDz+K1uyNN9+0cMlCJiGMUZj71NYnbEJ7FvNpUc9MOWli28dEoQv6&#10;QFkRqZXArXRL4Cm92npxl7RFyejkLDqBsJdccgm/whaiS5VsAoRFLIvhEcCRbIlBQA8XWLHOvARM&#10;keo+8MADaCUCK9etW0caIYD6SVfzrt5Lmq/1agYiXOvfV38qB+EhfnkWyI8otQDBm2+++WyBsHoR&#10;i1BVgXwg3oUxFNoAFkGWefpM9sUnNlMWp36knkTLcEKRpt6+yvbtg6VCFJeF2ESbxIBGImgyUuGJ&#10;negIUyxMpwth0+HQfgNhG/3z5rkNiQIufAhwAFYcdz8l1FjP9KstqYmyWRQotGq9EOjYOoK1GqiS&#10;GxAwqVrwxbKx9nRbS6GZmAZHI31HQn3pwKhJYEQPNT9ZJthBqULBrD8sy7baM9ZPllyYiTm2ugRq&#10;ZiqzXW/oT+FdNnVJrb5o7XQ6ICz0z5Tfa7rDjFmGaHDx6gzVJTyDGprwJdaTNtcZe+50y3mWp+/t&#10;8+/fFjqw00Xf5PCRzLNb3SefSjyzLfrorsjjL4SOf9/1bODpbdFtO0uHjvSkxw6WC+XUWPPhntjR&#10;gWpPv6+29zn2+MjA+El71TvoHfIfPJwDKg0NNQ6NtPSNBPb3Dxwc7Nlf2pWvrB0auL7nwE1HD16w&#10;Z1frs88Un3m6+NiuyBM7Qsfuz+4IPLHdfXKb+9Rz5W27Sk++4Dy0tem5/Z1H+lrHsu7+I7knnys/&#10;ti34zM7Ac7sq23b67n0o9OADvkNjaLOiCOupGY7EDu7P9A5Xth1o+PGzzmPb3Sd2hB/Z5uf30efd&#10;rTtiTz7vf2YHjwg89Xx46wuJJ58LP/yEQ1CFeYtGL7ikoWuOwVAmkK5RMTZd6qS2FMYcZJJ0YdlO&#10;fOtb34LKgXZhPsLYAG4V2vXd73430i2KoVkVgcx3vvMd7sKqGIc5H/nIR5gTxb/Ku7kdqL1BoFoo&#10;+XqOOI//GC9E1fMvdTrbIGNO9mvNWJ0RyGD7c4yRgZWrneXLDY1mlKbPQAg79RvnCs6Tj5X273E7&#10;up11m3xtzYKwM1ZFx5nRWQ9ha4hVs9z4L4fExs4GnWIi0dLW3DBa6H/i+d5Dh5uaEy3z5h7ZvXfr&#10;U88w0191w3X4R+Uu5ltzx2RbfT2abMfBnKjWYzc7y1qyk54JNwkkYrlJsCtmWekDKQcrG92+ffuD&#10;Dz4oCItNldgm6TDozQRh7cqG4QAteGZ6YPGKFSsYJixfZUEndx0+fBhkzKTOQEDYLUEx66/EIhvl&#10;zBPFudaDVItybFXUv7WwBb+AafArb4qWBRAWr7HH2QTPhGS8gjhmXoThEhdjvA4eCeDzQEIAWSlg&#10;KdmkBdaKwyxPXaetg57csHv34MhgJZNPSxbjVFDpMyOvU4F9N4KYyfMxk0wu7Iw1+0bn+YcXBY7O&#10;qR5MVvqMJOpFfPTiYToS2l92Dicaqt1zfbFolrAG+Tyesov5GmSs112h/HxcfXTbgAUBhVblsVXk&#10;qyVK7YrLfnfuBZJilhDPxdszBsISzqEnfLQneDTtjtXyNuoMxqORQbwQwEVDAFs8rYdKVUDsrMCo&#10;zlAY/alC2uVTfY3ZBHoX9SPeDggL8QaEhdeZSQiLjpexBPVkZSxD+I6uCSs1lcvDWQh7Yv06EHEi&#10;QaexJdA0x2noDMda50TbG8IdjW5nMtw+jb29ucltjLiEmmnsjSb3NrUUGpvbQokOX6zZn0gEEvFA&#10;PMGBPQ4kOTnJHk7GQ7GkG20JxtrDja2laHnIOTBY2R9cVO6Ye2NL29uSzVcn2ztjLcFIYyzR0ux0&#10;NYTbJtmTDS3hpsZYa2MD4XG6YsSWHS43EmA+2uBfsDw6Z0E00doQaW2PtTYkWuINLY1juaYDPc5o&#10;msiSMUICInQIhQJd8xKrLmlsmh93WxoiHY1RUydNsS5zzF3hlmS0tSHamgw1m99YqzFHXb2xuOWi&#10;+PqNwUSMzogMmJWekQef7PapPkt/pEczqaEOi4knwylUzubNm9/85je//vWvB90y2ogBoZvjAGfr&#10;1q1II9HgIhnpMeR605veJDbEcj3jI/AshD2xHjZjd81C2JmpSqnaq0ean/EDGBn8PZR8gUg8Fg2E&#10;xw73HNmzI5wZ84VjAwcPPf/C9nS5eOUN182ZP4950zirq5m/2unyJQd6Qv1UOnm6caLOckVMw8ym&#10;YFOkJ4RvZROE1YxLJvRw8UlA2B//+Mf09osvvphOCyS1Qnx1YK1WhX35FQsLzgAWI6wBeElPSCOC&#10;ICkpGQh++MMfMnYAYVEqshTsBGJVFKwt1bHfZkJ6jYB6kHAGg9EzzzwDhEVgdBYpEuhN9SKqW94U&#10;bgAZNApbjz76KK+GdgGIXFU6Vas16k6es5eqL0cclsbmUKWU2L3j0MAACvyxqpMwyn0EiTNIF14S&#10;d48vjWEynu90WdhMNLyvVD0QiZXaO4hdmcllgIp547KyBnmFO+vfUfBR5zkQWsWySk6shCkFK43A&#10;ri48h23VBjP6yoRMBMK2pVubc4TAKx0J9x4N9+XCGZm91DrUuBYhUFavaOUYyk2NVrOdmq6wqZ6r&#10;xZhWFyqtOosF07rXFkz+7GjtrBuBsCjkzMwoY8gd/CLVOHivNo04zWjiTcGmqznNbtOtgUikt3Ne&#10;fOkqZ8X66ooN7upNwZWbnCUbxzZtDK7bUD3+ffX64vJzA0s3Blq797qhR5oSfYsWdi9esqxjQalz&#10;gb9jgY/fzvn+F48XBMyZY/auuaXO7mj3guT8ZeHG+QOp4FPDzgtuU27z5W9Zu+6Gleu2LFuXWLax&#10;sHxTasXG6upzgms3lddtrB67n7POv3qjb/05zqZNzubN7uJlWF0V04XAonnOtdc411wT3HSOu3Kt&#10;f80GZ/36wKaN/oVrnYbm4Fja7e8j/lcVjZjLrhl9z89Frrgmu+Gc0MrVxdXrKmvWO6vWltasr65e&#10;V9q4KbBqXWn9OZX1m5w168trN/jWbfJv2Oyce0F43cYg0NrvEEXMyIRFv57s9kn+jCRiQ8TCMgPS&#10;bVF4/eAHPwhNQ1cVI6BFtUZdltASLWIE9vM///O/+Iu/KJqWccmyKuMln4Ww0+1bM5z+DIGwp5z2&#10;neFqNNmNTyI16YiFIwhxid1tVKdXLG95/TUNG5YP7Nn1/De/PfLsc+HR0RbX35qIR0MIdac92wgT&#10;TLrV7CXH1Qr5k7Umv3RC+qpcAdRPz9aPgZRNRSlZz7KWo9Ua1LxsHRxR/4emRYtAXp/qXSJonJIe&#10;rZJpsOC8BbKa/utpVwsOXuYd9eL1sI8cpLOrnE/2+HgSGlEtS/vW6GwxhkLHItuC7YbztpU/6dOx&#10;p5JvbRN5vToyp9O5/rr4eef7Wxr9lXKa89gcch2DPq9yZgzfyCMBgNODn15kDSYGz/7aLksswuPt&#10;6kNbSVnWagsITbKJCtXiSvlos7MI58G3gpKqlnFY6VkHYwnuGjrfeK6A1EeeIA/M45vNTZmbPuq5&#10;rZUurJprPTvLebkJs+4UZBBm6VsKIM5YOZChLeoMNhXezBjeGttiWeP4qzhCmd1mtAYC8JJRZ+F8&#10;Z/XyyJol0bVLnHVLnU3Ly+uWFKa1L14yRvSgDSgaLgm2NVSTYQcyt7urYV738Nzu4XndI97+4vHc&#10;ruFJ9472oa6uzJz5uZYFB8vRH/bl/tsfG12z8eKNi3951cIrly9uWLm8unJZccWSyvLl+aUr0uuW&#10;FCfdV60urFlTWLGyumRJed7iysrlzoJufzKSa2oYXrzIoahLl+aXLi4tX15dsaK8eFn1kktS7/1p&#10;513vcFYsKLTGUzffUP2FD8TueGN2y+rA+mWVc1Y45650zllR3bzKHJy70rdsaX7F8sKKZaVVKyqr&#10;VlSXLzN/rltbWbjEaUwyImWMDMEfqg08057xpv2N1ZHVGdFwhUnR0hSh1po1a7SKJoEmOEsNMIVp&#10;kGD4feMb32jNozU5qhB2TT7tMs3e8GqsgbMewppJVLuFsmromM6AJ6BOsG1JNiQu3jz/2st8LY0H&#10;n3i0h3hdg4MdwVAz/Qe8OG789PLf14KbCTxQPeZTGjuJWuEm8I7OKaezQEnkmyBO+eEyYRXC+F4x&#10;eqvWZMraik2ArWRuOSetXAUCyJZLgiyWzdIZNoEJDQH8Sj471cta9FkPQzmeCtGSlVCIqDJlK02J&#10;s2jTN6XA+mSUn1UBjrSuvvpqSPT/+q//wlXhy1SaeVM0VwIOIeBMHr4oDWvpUud1t3YtW8Fn6qk4&#10;h41rS/MJ8jTMgC8645VjkJ/fiNGx5o3HatE36p1OGEDpzQSi29VULEKV0zQFraChqnHKC4c2tSKr&#10;J63pRw1Y+NT701znx/jvGG/epjGPN0uLLAV5Nc+p8cu0C+SqFiXO1RKumv/YvMC2Jlat9XorPQcp&#10;0VrkrZ7yE5dhx/8VjE98H8qEAT9ecjDoAu3nIdJrSuoz+KDjL9KrMmW1HJOzVLxlRnGqSVxLXPhU&#10;m9DSn9YejSTD3r1hfzXir0bdSozIz/i6KhB4xMQe8XY3YHYWTOw6nrgHnYZAvNGpZnftePqprc9m&#10;cw0LFt68ft3PNiXnBlzssPBhhYOteMLXnAw2xYM4e8Hn4CQ7tjr4fvS5lWrI86sAmAwHSr5IHguk&#10;oFMxzrD8gYQbCKOOhHJKJeKLLVvgXH2Nc+llubVrj15zdeDaK4LNZIymhRn4g9gzoRXg96Gmzy89&#10;E52zONa/kJ6hUDwUjhM53SwmnUwA/tUMzCaGogKDnQLnU/Q+8awYaf3Jn/wJ9sRqrsY7yeCgJiZN&#10;E/RlO2sghxTwffvb307MSLuo1hRjij/O4LwqG//sS51ADdTWSSdw5xlyi3WiO4HX8pWJi2HU15xS&#10;oIQWkJt3nn925yc/9fynv7B/LLUdV+xdc65/3/vaV62qhMNZLJ1DL4a2q3+1SSfCl5mxGF2YTeU6&#10;RL0UJ/n//d//jUIqeOh1r3sdl0SGIXkXZmJjVsbtM07yLr300l/+5V9GvVWotL7falbWGTo5akP/&#10;83/+TzSHrrvuussvvxxYrAwZOKxYVsm+8pWvsAjGj/Rll12mexka7KAw4WWn+qwWwKkME5AuuQH1&#10;kBahP4p7hA9/+MOYjp0hLeQ4i2EXHhooeUFAEq61/uqv/oqBFcuD3/zN30SZeMIXsaMqbv5wOlDM&#10;lYKEEYSJxZe56xztz/3Lf4x+/ct7HnskUK4sdvyE3gAoR/FyadwUTLaBfYO+oYbq4SW+gxe4e64M&#10;Pn1u+cHu0rPcX3u0qf3aco0s+pqTP8xXHmmf4zvv/PjCuWVCcodCJeYuL9ai/UwWuSoTuzQS6y9G&#10;RCdpG5bd1J/2FvUF3ZIpZaLleHeqe3nP0vm9c/L+/I6uPTvn7B1K9Hp+kIybRgNDi3j7QiEB3F7L&#10;R+uu+rLpWGstYW5NfpoF5e6NMghtq6gKyQFItqhaL8VJlAfQyWHKRCEbo5D6ldhxtoRJk2G9hTW3&#10;cZ3OXnYKg3n8PoRbouWYpz5SV6vHHr+S577W7q2UcnxnB7Vyr38wUlLxhkCsuSs83vogKCvQN1Mu&#10;7N/z3zuf+Fi8dGDNwjXtLSv9+bpxXjIEfbsp7FCqkUShOrT70DPP7nw+5zQtWnXd8rU3t3asxg0r&#10;LshNU6iGwJQmC3SACEBg/FpNspWqhbJxmYMLInzZV8bSobu/U/3SV3IN0dy73tl8+SUYFWeLTtTr&#10;5HkmLrcSzpbTew/GP/uJ0jNPHnnru+a+8Y0+p1jxh4+LdRq3azKN1SgPUEK9J76dmBGNQuxLjHqP&#10;t1qnkw77LVb+//Iv/4JuOnYg9EpU2uihKBL87M/+LL2GcYb+q0GGPo4pBcgVypYZhIGXOJFeA6iJ&#10;H7XcfbFzVQkP4H/sCedf/64aiZV/+Xec9atc45bquKpnOq9xctJ+/0fOVz5fyOVDt97h3HyTEejg&#10;b7XsL3nRRs+GreoMp5yP/Uvu3u9F1m2pvu2nfKuY34xN2qku/NkPYcd17KR0Z4GsrxpI+4kuXYyV&#10;I9VMxcE1QTk18NW7Bv/jk4/v3vNU/+ATg8P5jo4BZPfx+GguOxWErf8g9dPhVJyc9FzZ6J9Mxprv&#10;EUMj5aT3olJJx2bqFdJVMoFaLK5godBz/9Vf/dVzzjkHJsyKTlQGS/cykdPnsZf/tV/7NcTcPAXd&#10;WanGk4yrwgTczqPhpRRiHjNPyWdJz0MFR+wYoVssstH5+nfX+yqBTcmBRhY2ioRbe14fSP1P//RP&#10;qOee6rb8ip+nVYetE8G1f/7nf+aLAIxYMOAFBh3ZCZWjiir58kEfbcybLbypAl/lVX/muT3xz3zy&#10;6Kc/cWTXjojjb3aDiUoxVjG6sJMPVdOGsE3Je0vO413zgxddlFw8HwjLIqYIJ8qcWEdDikYV81pf&#10;T3aGEPGp5lp/IB/jtjFYyIsmbKgYbh1oW7BnXueh1kKguG/Bwf0LD/dGDuOXQZ7GSVxEsdYLtmCH&#10;tgntSv1lQqANtWFSGrrJsy+kDELhki1yUgINey9peJxEHKzrWLMJwk7oRCfcRsAmxlVMyfGhUpiu&#10;HNq1v5QpLl64uLzoxRXdpFj2hJ/4Gr3RuJvztNIN+MLeKQ0h6ziNYYcuM52tnC4FGlA+P7j/3ucf&#10;+a9o7tDaRRu62lY7+cEXc6kf4qYIA5APRrfu/PZzex5wgh3LVr1z+do3J9sXlpxiGDbVRNfMs6yB&#10;DaWQiq3kTlFOXynIVeP21fxTLGSCX/tW+a6v5doS4be/zb3gIpoXUf1MGhSP/KTzl7PV0Rd2NH/6&#10;P5yd2503v8u5403QtSPEBWM9aFq1ceyHD070iLwR2ESE8HBqzSocgpPGivAgaf6lRgXvjJ4TukxM&#10;lCcXKjFuwMj87//9v5n7+MX5KxEKCA3DNHHFFVd84QtfkL2vHXKZHyE+fvd3f5deD8D913/9V3tp&#10;wlenm3uvPwthp9MdZjztGQNhXwUeCYwfMrN7RiQeiDV70Skh5gv7oMRgeCpOMV/Ol0OLliV98aGc&#10;c/TwAMLNUFPCbUo4YaLCJoNeNC7FKVA8KgUskEP7YzclOHbjXmTQTMlcYjaVSwGBS85grWV5Jsn9&#10;6Y08RcoAkHzoueMhS06eZVujHiv8qomcX9IrXCcH4FeeqLCxYqfkGhpFeJ2RmiD2nuAwigcI43x9&#10;BF37jgrQ8BPf1yaQgoQeRxl4OwqP/B37J/5Ur5kpGmzG++CxGdbrQgiXU+fCrIjDsJ9DQwvvBEJU&#10;XNUgq6WI30wJRDD22Bx2z3keWKujyZeM+A7tPfjCc/3l6pyA01iGoQ3hz5rZjBnWuuMe97o3XY8E&#10;4dARN9STbGhaszbW2hIMh2jEkXgCUb4YSn0jfSbOWCUBqQTYDQ40hDAyQitCEIkugNlpvOy0CO8u&#10;8zceckgSDrkETEqGk82VluRAIjwUDMVC5XnVdGvW11jhRqMD66kehE3cOvKKuDjI9TaroqADtVvx&#10;qVa3QdUrPYcJGgXSLhCWlcDBLqi4i/PkhqQSsQYfiy7gfUQTMIao9kBpPg+fxcSjLAU4fezOTI/k&#10;xrh8LRs3vnwrwiUi8AxWWQ3ifjYTdHO+QmTvdw9t/cITHYNOojXuD0V9UV8RBsWHY0fs3JAUT+Kf&#10;8hQ04FfDI8ZHcY8nJMpi3HUidC3PreY0dhPXANl8uTo8+EJv76OV0tG2RENjrKPsLxqTS+MhxKzM&#10;FAjTQ5WxSiCbd4fdBhPC0ZxtdgZK+57f++Vndu6rxjYv3/izKzbc3twyD82BUNX4djZLNeT4Dmsq&#10;I/sf7/STF9LIaAgea7hbYGUpW3Wf3+7ftc1EHVu/KTB/PtGaTLypiq/oMiaYwSEfrCaP9jjPPOH0&#10;HnbWn+ssX1PCQ2SZwEgmDJcJIGtiyJpgtSZYAo63mCfMzmPMgVvBnZ8vzANN1CTeSb/m5aWpYd56&#10;pnYWeNSo0Qz3vENt3bb9D//oj//6b/+WN/rjP/uzG26+ORaP5UuVu7/1LYKd9PT3L1i0+JxzzyFl&#10;ifJ5so1DR3v/12/9NjGsqfgbbrn1iiuv9CLtTlJCWFnzvZCSlZ19BzNPPWwUJjaf55/bCSImLtqJ&#10;0ICyHzUtYVzFzk678t6jnlUvrVJiK8/kQLSUFt5KX88cWwZK8/je/b5Zp1ozMl6d9SzsVLXAZMJc&#10;ZcSpzEhIbYmjXCrDMgV27t7z6ONbH39iuJQPLuwOzp9bjTd4gfkmUozKebpabhZoqinTsgGauBS5&#10;5557rrzySpah5GljEemhmqf5BbnClSJAAf9JlspJqRva4nGSPLkKLMbzCFoKMtOWFqDoVc3lgAP+&#10;RKJ61113QUq9973vvfDCC9XHhA9mpAGpisjQFnjevHkAWbFlttgz9ayTnY/93IKnqkzEYb/xG7+B&#10;OgGxu4j0DUCvfy+Jw6ZqJyCowSH/N74+/NF/3HX/g4SGXOKGYqUCIzVu9OzbmIlFfxC5ZVqKBIfj&#10;kUeD0Se7F3Tc/DoUCcwkGQwiloOcITcxl5LF27WEBlPxqeJcva3mWcJrkGYRqBTqFjA9OO7w3trz&#10;iVoqZgq5aCXeOtDa/Exjw45YIB44umpg79yDY82DBFOkz3lad6BH7uRefIjVFCEmdCs1HvWCegUD&#10;1b/OvFhNXjNT22YdJRZWenW0N1JyBtgKC4svOfoa6w0zTZtYBJ7uhYdKPZdCEyIS1DUrg3Dr/qwd&#10;Y47nK+ZBtIUwE+hA5MlPPvLoXd9dNadh8R2r5m5Z46yaUwni67sQwS2w3zyHYDsnu63O5v8yNVBF&#10;VdkJs/zYs/e7zz398UB27/q56xZ0nFuupM2kQO8wtKUZvQzqoj1UO5yGI2X/ER+qs+UI/ZAVy9ad&#10;h5/d+2AotmDJmhsWLb+2qXkVsJh7QZu43JhW/dPuwJCeiAYIW0jlI1//mvPNr5Rj8cq73xO8+EKD&#10;RT3/r0WjQlGCeTGk7NYXnE//Z2nr4/l3vC/+hrc6aPdO5U96WoWZwcTqnYwT1lnLww8/9g//8A9f&#10;+uIX8WnyK7/yy3/yJ3+KDTNp7r//wbe/7e2HDh7k+Kfe977f/u3fRtuVYYk/h4ZGP/PpT//Wb/92&#10;JpUKRSK/+7u/8wf/+/c1PE5lOA14Hys4Dz+e+uQ/h2LR0Pt/zdm42kSOYuab7ttJjUEDuEYbDT5a&#10;PEuLCQEpY45y1rBpxmrP06Ju4UC3TKBshHonyIJIfM99/llFgul+qUnTv2ohLE3J88Hp0SkmWJeJ&#10;UWzOlAv5w0f6enowXU7M7UrOne+P4hC+GihNIqgSDzetila7l4WW6CKcOX/0ox8l0AhKrgijac3o&#10;DKDDbq2nSUkyUZuSh7LJcYFoMykM2U3OSpSS7kch1aP4FWvL5hFmcR6BghERUPARTYwTbDxJoG5p&#10;dRyn9XbHJhb+UE+2sFjdXtuELv0KH3eyb7efW59eqwjGr7//+7//8z//c07+/u//PkIxSE1q0g58&#10;GrwmLRtqkz5f+Eiv828f3fPRj+zrOTon6C4olrKOM+7vSQhtHCpNV5HgYCz0RCi+deHSubfdjiIB&#10;CzU4mII/AJbSF5FaiwCiGolaphpqHYQliqBZA5HG6LLCMXs6sprmPR+v0pdlBjZmVUWnHKskWvpb&#10;Gp9MxraH/TF//+qhfQsOjTT010wr4ZepQw/OenZbL0LY+rqqnznUlrQhN6gnZW05LZUraYYMzigi&#10;ZHM9hGVpR4wfFAkIwoDKQwVPXxnIrypBy1gtBILIe6cQTGvc0GbxK3QRUdYKmId6st5h5/BXtz31&#10;zW/PTRYDy1PtWza0X36Bb/G8Mqs21yxGEDRHpnCadrIb8Gz+459ucgiLFrehQQ3/6k0H3uIRCbyf&#10;rxv39Wdig70t/qIbTfQM5nbsOrQ/77asWHPhirVXRsKLUEdjXVItQctxo2cdddzbdCFsuVrIVf3b&#10;dzuf/0Rx66O59/5s8xve7HGnft7rTNqoSdPNjb8uYD22ll/72tf++I//uKfn8JKlS//gf//B62+7&#10;DV0i5ruHHnwIBTPmI8gX5I1MhaicIaMEpXLy7/7u777+ja9HwhGkXu94xzuw3Ojs6jIAdirnCeVw&#10;tuQ89Njoxz7ihKP+n/9f/k2rY34Cj+GteZobQ40IF02jjEiaWzUQ6bzFoFa9QcBXjxIXO2GmY/Ll&#10;LkHbWQg7zW8yjeRnvSLBVO9qWp8FFUbMY0Jm808h6HfisUhrM1LXcENDIBiljUHRhoKGr5LZtZge&#10;/amD49/EeOlGqfHRQ6DxHn/8cQWYBfog6BQbqomZV1BiikxnUOcR7JAsWBjRdip1FX5tx9Dt/EkH&#10;Iwf1KCZ4kqFKj04SQnB8tUKOcl6lOv43evmU9k1VHsGO+o9ydkFYW3KKbdfivGNnZyfcOTZ51CRq&#10;vmxaVwgaaqk9aVPECgvL52gc5VB3sL90cG8uncPlVGMF8V7NQ+P4fYA8E50Fu/fphTZAkaCvubV5&#10;7dpoa7OZnI040o/sX42HL2K6grfpSRqaVfK6j6uQFt6oTctkh933Wh0sqo1cr3bIRdBx2BfBL2zk&#10;aDg44AZC/nxXMdOaSwXGhPxq/prVTk1fnATia7ZQM7atWsXT4kGbLlmwa0G5bcxc1RSiJR+WhXws&#10;jEKYDolCjmx2dOfwoYd3DD29c2zbzsFnXxjZtnfwuZ6hbQeOY99PmsFtB3qf2Tf6XP/Y80fy2w45&#10;2/oz2w6FB3sXJiuR8q6hgaOpUinR0uEmjRO/oq9S8lVCsyzsNKahk5HU+AahyQ8P7+47+pS/NNzZ&#10;0NEYnwORrsbktVHjA898KIz2I4PP7lj0/XvO++pXltzzg+STzxQODB8JduQ2n//eZasuDYfmlR1I&#10;OEO9Gmm8YWGnx/Z5Gqp0Am+B5CNYmLvjBZRcq8EQbqcD8+cJTEMQw98DmgK4HCj7Av0D/q1PBPqP&#10;+i+4yF2xEm2HrOMD87FOOmN2s2jDRwdRXaCP3VAw1tW+YM3qTW9+wzve+pZ3X3rxVUw4AT8KSYmu&#10;joXnb7745htve9Mb3nHNVTduPveiRBJXD1Sjm4i2rlqx/vprb3nn23/69te/+ZKLr+rummeWg8ZT&#10;wxRv6kuziug54n/0AR7tP+9Sf1c7zvuMXsK0GpP4Iw0vGsntnxqImKk1zostUhp+69fe+nOCUgHj&#10;5ATuoB4WzyoSTOszvUziVy2EFT6oTdZGv6q2oywD/0rkeBxbFvEsmS6Wc9ho4pbeyEk1ZdoJ9QRq&#10;We2eG9Xi2QCRDz30EH7ymVNREgADsSlaPXBWKTlgbYrSqnqUmr5maEHbCR1GhRSRJhyguKDM3GwY&#10;bylSF2eIdEKAWZ6IGgPageqo4nFP4O2OvcWuUMl2HN+8GAj0ldTkjBTvhDORCpSFU+h4wGoTuIHv&#10;yJtSk4oZY4HXVA9CTQ1gigyxuSkWDrYd2D96YH8q4Gsom+hc0tu2/5q5zY/P0WlC2EM+92iyqWH1&#10;6khzo0GKRk0vgPaJmhDZi2216yXbljQij//CX5iNVzIsK+3KMxbxAl57BfXWgWrdZkCvlomkS4DZ&#10;8NFQaMD4OyrOLWfb8plgSg5g6W/mQZ46AZOzouzq0cLT9U26/oyOx59V68XjfdkUuF5rVusxvQJp&#10;BGGlC0t3Q6nAhGDIuX2PHNz1rQcyzzwd2L+jvPu54u7tmcMH8gd2TrbvyB/YVXeeY7M7e7dW9u8u&#10;H3yhsP+5woHt1YG9Cf+B9uaj8fhwLjUwnMHwKBgLJgORhBsxyojuzLn+PeE2/Nq+cXIIa7RJpT9g&#10;eorRKWUtCY7acaTlC19Y/7m7tnz/oaandie2P982XEgu3LDkgi0XE62Pj4skD6G3UU7ztGyma3o9&#10;XQjracn7CWz7+I99Rw76N232rVxLv8PMyxhpnTk7S8QyoRdMk68WicFXyjU0xVesWrJk+cK58zsD&#10;QXPSrMz91VDE397ZvGBR96Il8xYs7sYDWKWKtWeWsSEadzu7Wxctm8/VuQs6G5pixuaMDCs4U6e2&#10;J3tfB/+F4YMHA4/cj06yu+Vi35xOAyQ1Xh3/pgHcKrlqGGGQZ0MfCUtozM6kyMcl5mioKGYBJlZm&#10;bdTzHnnkEZLt2bOHMYepFq8L+/btw9Iavwqo8EkWaidrO4hxMAthj/8bvXzKVy+ENYrz4/OfWd2a&#10;eZjfkOOC9dK5DCQTCkdorrkB1+8GsfaiNUtAb2fZE0Bg6hLayIq+gdqAoA9enYkYJCShQACysOEW&#10;UaccY1nFSc5IqKHyKE9LR1nYpJnbwm6eZaPP8wj6D/fydAA0v0htNm3apO5ULxl5hS1Jy1NVVD0u&#10;sfVQXyGv8Fmn8naRl1pjCFFhnMenoTIZmzjma6JOwKWXr0xc6QCyAJWRkJNM+oZHCnv3DfYPZYwg&#10;0sjWPVqnxljSPCvThbCjbuBg1d/b2AwLG29vZYINuEF/OGQsy8abYj1mnfA5XoomzexsaFeju2rw&#10;K1x9TaXVzA2m+sezYgIpBauhKMHBjoTCsLARtzCnmGrN5MPZGrEqXVhP1dagBW85YIGp1gb6oBbX&#10;1vc7y4XUj/vqBVbmYC/ZPstVmr0gLFGXgbCFcjGYDg49crDn/odbUweXxIfaAr0t7mDc7WnyHzl2&#10;b/QfGd+PNgWO2L3Lf6DROdroP9gY2pcI9jTEepuaD/kadzjOaMgtFfKF1MCoL1uJN7Q6LUmj4Tc5&#10;KX8qm/Br/FlTsbByWW36mnH7xmAPBxdw7ntww6fvXPTjnY0mtl44liomM6ML5y5ec9F5TjIRURxh&#10;fhm8adEIyab7gacNYU0fDPT1O08/4ezfU+5e6O+ezwrXNzgWGEufQftoKjCaCmZzbr6ENVwwnQ2P&#10;ZQIp9qybygZGx/BoGRxLucNjAV5naCTAVY7TGe7CTyCuycKDw0HSI5saGXM5ySXSDI24+UIgVwyO&#10;TPG+5WK4t9/Z9jwQ3wmFnS0X5efNwQAAWesJNnvNjJoccQSG8cPnP/95fEQyzs+ZM4chkdn5U5/6&#10;FF6AOI+ch1CUuE34f//v/2Hp+/DDD3/84x+/88478SAOYYTYkz8/+9nPMlMg/NR4aEc/PWUWwp7g&#10;dzrmtletLqyx/WSgkiGHN0kaJgiOsxgYyY4O5UaQKCV8Li4Lqv4QVqDYe7HYspjSzvo6mNYmxGOn&#10;ZwLr0SU+8YlP3HHHHe985zvlLQv0Q5cgpdhTlnf0HPCr3AVYzMp8DNgVzLVUky2bYC7nJfJWjHvo&#10;Q35JI8hFiNQPfehDLBb55ekqlRV5TOu9pkosv0sAC4E5SdhtvZ1dEHZCsSHLpaHBG2k1whCGshde&#10;bzFHuP322/Wy9e87oZZyFQyAcK9uVlBYtD/xTPHf/73nU5/Yl8nhdAwv5YieY7Xp0FA7JeyKp2XO&#10;dSgWfsSNbFu8Yvnb3966clkJ1gNRVwCrsJqdgZYWaif2eEIhTYvFotmQ+ggETIwAybwYelGQ5T/O&#10;qx8ZMtU0b18BH/TVeEt/K7qwiR3RYDI4vGHs0OKjfZEeUxueFRfNjAMjOIUaQX1wvFWo3apURt12&#10;fLPF45KVEmiFplbEjdKOkAqsOpocYnCSq5yn2TNz4MoHXdj58+fTHcLD4b2femz7Fz67NLJ32bxh&#10;xzlQ8ed4k0nbs1cqLX11vdZ+GSDKRSqJ0YIXg++JOkFcsh9yCg1OqGMs3z6c7aw2r0puvChx8Zbg&#10;qm7H6BTMbqetBqYy53JKOEXzDCQQu2HziKcJenDA9+W7z//zv+x87OAKJ4QZVcFJRxsilXf+TPAP&#10;fnesa05Sr4FrClwcEz6E4+mpERhLwmmac9HP/NXn9hY+/Unn618enrcovXZtuSm8cCx3Zq2NwqEg&#10;oUVMT8fzgRcV0HA0lH1cmIlsRyLBSDRMSqNIQe92XXOS6g/iIdsI3KlSOyvJU5j5k9ymmH9bGnN9&#10;IyMHDudeeHrOpnNDv/Qbo5tWNjnFgPEPMZ1NjJIdbSSA+tu//ds//dM/RZ7JqIIRC7q5ZIlNy8/9&#10;3M/h+xwjUdx+4UES12CMPNdffz23g26ZyklGYhLgix1ja4K6f/GLX2QG1wvajSf+4F7frDnXdD7U&#10;lGlPdM0yIw8/qZlIQktnwgzUMynRNM74xYTI4jtXLqQK2Uw5n/MXc4EXXbuLV7NQxtJUx3nAjKcZ&#10;mo0D6bbSuNU3rNyfvkG7V542sBDJYI/4NSOCtykH3VgvCLa4ULO7pnM2jut1D/hT44I4RYokzR6b&#10;/jhf6mWSAZcpsIlums8rYJLe8aR+21OQud5Cdu52qUC8WewMoPcee+wxYnkjMFJ9voxtXBC9FY/x&#10;ccqZUHjo3C2xq65fNHchlE4Ovzk17+i19xnXK5jO69EA+L4h3Fd51k1qVyLnlY2+nQ7qG7bXG2qb&#10;ofrHZxHT9sCv4w3YzErGZd04izCuSTuBRvVUZ81Mls1mclnTDBQ0S5OZVclQI6z/1Z82jaVppflw&#10;bE+0b6SuQZOTUI+343E8VM+1NwYQEgNXCI0UKIfjBSc2kA3tT4X2BoIjk+6uO+IGh9kDbi2BPzjC&#10;Xg3nyqFMNZJxwmMl/3DRP+oguYHDS2QcdyTpZrtD5dBA366HHt720OOjPcaJ3ux2JtbAuOsPTQ/G&#10;vZbhV6uRyNOJxp1JE1bPdXL8WV24OL1mLQ690DNQRwJROZIpv8S5xkl6SYTngUp3d3jTlvA5Wzob&#10;m+YPD8zpPRQaGg2eUXtPnzMAt2rI18hwKtg35O8d9I2MhfqHYFvdgeHAgZ7i8FiIBAcOlzhJ4v5h&#10;92i/MzQaGiLZcGAkFezprfQP+XivkTH/kb7qoaOk9PcN+kfS7lQve/Rgsrenw+dvXbk6vuWC4MKF&#10;+HD0li3T3DTycJNdS/OJsXsmCq5mz/7+fq4yoBGXAVUBJJkEHscWjSBEWLZAZPzZn/0ZVKvwK954&#10;3ve+93EGD+L4/yGBNJ1Mm/HGK5Xu7KJ1plmjpzr5q5aFfZmKRFWUBRZNVlqn4vl1ILRXv2aaLhoT&#10;ZKyXSrAaQ9zwmc98BtLuPe95DyyRXAJRANr90NAQky5FYiaWJp9cE8DIWrZJ1Ka8a9mIJoImliCk&#10;j/FSPJ3CQ8dySZ5Zn3766b/+679Gk4GV5dve9jbB3BNgYaeqB6kugF95HXkhtSxsPVKxt5/hvdeW&#10;Uwf1pdUxnwz/Ejjr5q1x9fALv/ALSKs1AlpxtlKqqo0PHc9fFUoluMPwVaP7dznfvvupv/tHZ/uO&#10;0YqzwO924wjAwUg+7JYyKdeJTYuF7UnEHwuGd6xctfKd72hatjiTyxNFoBqKV4ppAUcKJoxoh2kL&#10;DQVqtfHthEEFAfXu3MX3rSdBbf1kS9m4k8QjQcMTicQLkVBjeHj9mAlt4B60yNPLATeZBpqXTTSH&#10;Wn3a5ZmqiPT1T7Q91yJsC5dVsbRwOYVVhiB3RepSF+YYggRdArGwvlLOdzR2+DPPPf+l/1jZtrV7&#10;zraSux/tkLAiUByzTWUAXfUljMJ5phgifo7fLeLSnjdDMREbaNNSwo6vPZ2bfzC9vNJ8WeeyKyO/&#10;3q7FpJ5wbHM61SP9a+x5lWrWT7CranX37u9sfeo//bl9G+atX9R5LuuZcjWFipDR5a4kAhGMkHqH&#10;R3bcv+v5xx/f8sBjV+7vufnw4cjqtal3vCtz3VUdaKDOyDZdFrbiFlDALeR9qZHK0EAxNVop5DEk&#10;c8vBGgyakVKdvZkESoSWKASCpYamQGt7pKGJERTmqRiaZhg3jdsaCTnQYMhIAntKmCHOM2t/5CMf&#10;eeqpp/7oj/4IPcBf//VfRwTHsCOn7MzUjJxE0GVGoLPjteZXfuVXOMMUjF8/LCiY7iet5NnoXDPV&#10;9l69urBT19CLFNG4IqNtxJav0ux4AnhLOEbQgbkfQID0GZei6MKysCPslnQVrBcPWExS2gDx4jJl&#10;7CVuiaw05Qth2I0zwigkpsOwWJQVlzABlwDBPIjpnNC1lOHGG2+k78lKySLs429GE/CE/ZPcZF7D&#10;Q0VJyh2YZS4tkJ3AvR3/o09jymMhrDUYQj8EypyAEeAkrXl4a30pe5fXBvjTs5wznmeIuxPEbJ0o&#10;EHsOlYcG0mOjIb+vFSfk3iKd2sNfxvTMuUYCgcP+wGBra9vGDTjZgPPHUKwKLx+oNQ/bkjVM86eW&#10;HGpm6guc4UCrEaUR6qL8Vo/CtkDJBIgNQEjdSDoS7Y3gkQDj73RbdrQpnQ9lPAqYNmYWhF47MaZd&#10;LnbJ43rYYklVMOFXe8Y+WjVpt/o2INUCZa7Fp8Crfml+dARWGjLnKgYqbsodfProwHPPdEVSyWjK&#10;qRQITeQrxBzcfx6z+8rRSc+Xi3G3GvKjvuePOr6GgC/kj7iVQKlMfArO+XCR1p1ONx9Ox/1tC+es&#10;Xe3fED22o53AeHIaG//Z/Wj0Rj2PBCOje/t6n3IKwx0NHc2J7ko1Y+woq0G/L+IPusXy6J6e55/e&#10;8UQpWt6w5Y4lq6/PlXFT49x6R+iNb47P7y4F6JEzsU1bF9YY19ONiZnsSza4bW3Brm63e76/tdPt&#10;7Jrd3bndvs5ut6Mr1NLmJhqMN1gTwsgbaqb1uazCgx2dNIPDJaHzygiPJTTarkePHmX2BJ7ip0+q&#10;gFIPYLTZtWsX9BCmXXit+a3f+i3FxWXYVEyZqQqzZ58zG9pgWl9qqsQz0z9npCinLJN6LMUcqfnb&#10;MkMS3FtB5FTQbarzVpqp9ZymZxJrolWjF+bjfUU+8QuYoLewsEOHD7iJEwM2Og/EqghOwQ6gKhsp&#10;Ab5sXAW5kpL+Qx+D0OWSFBm5hQNusfSPoJUVakz3vaZKL2AkMKFfgSRhIG32y74KpnBejdAGP/VT&#10;P8WChLUBsbz5XlpOCJPZF1dtG/+Tnp2sCY/OnIpgPegsXem86e1zL7ykJZkoFcpp494bbVEyCU7P&#10;2eQxXcasdmgs+YJZAlmpul320CrUcmhFUsK29n8CtcK1ulHtR+e5BVyIfa5iwnGA34vBwSEOvHVL&#10;FXumsZTnC2NslNYp9xp6Stb75Vg5q3NpEyy2m7pefYNR67K/umRvtxWuNKpwQVvb7LPGlMx4lHd9&#10;kaiv3SkvDBSWhArL3eLiSfdAcfGke7i4yCkuDZRXOtklTqrLyTdVisFCsVxFOzYQdwqthZG2THlO&#10;Yt7y9k2Lw5uaZ/HrKRvPJ33QOJShSbgsd7wmZDxj+AkEWw34KvjtDZWckZ1Hn9t6cMfBTKl93vq1&#10;m9dtvqR1xXpn0bLCilXOvLlOKDpy+t6CgZTWbnR2g+FiKF5ADSYULSbjldmdGgjGCpFEKZoohyLM&#10;Pl4kFbNPG89oCrabRg/+xOHMBRdcQLPBcgu24txzz0X/lVUxxJCGIHsL/NSDDz7IxAd4RXNAgxVX&#10;5dRydjvZNTDtT36yC3Sy87fED03Ncjma/yZAWzvLvoQO+kl/kIlAqkCk/L/yIAFlYYJ6DgwsK1ZJ&#10;ByQDmCIGBZvyCyRg7hdDxl0GEGSzwhMAVsATJCsCC7qZfGGShmILR1oUwrHl0iyE/UnvcbzXBRpk&#10;ZCOMrqfXA5GT/U1PZf56u82bN1911VUcYLKKXqwdBz3a1UB5y6DLVYM3vHKEH5lSBc/3bunSK5xr&#10;rutctYqAO/2lUjpIhFqc4U9fyc5Q6ujoGdCG234DVkGhmbRZ52ipU8ORHmDVKkiLIrve0KJLv5IG&#10;WOVmUqql0bpYI2llRatj6+3to+FxkkcYAV6xODw0fLjnsEnwYppelmH93Dxo2id4l/wFWIWw1VzV&#10;VOobjDqmatL2SntsEa1dVun2eghrz4RwV2kYmmoxX8mOhZyxNie1oDq6qDI2d/J9tLsy2V4cneOM&#10;dDujC5yhedXhOZV0lz/XGq22R5yk3+nIZNqOjLVUW1cvueraOdee66wwa1S7YHu19oVT2e+m/yzP&#10;AY2cuuDiDPcfRiedduD6/BEH/YHA2L7+Z57a/cRQObx0420bNvxcNL4qkzMBSmNhZCfGesspTdM4&#10;aPqlnOoOg7hN10AQV2SF6Kui5pmrOhl0kWZ3UwMONsSYtqETBGVTrJSLaONPj4B9adXbTipGhglX&#10;es+QqbhQfMtb3kIsMcYrO7B447l5IG62NH4CcDXyWyHkBHw8c61jNqcXa+A1B2F5dXkesJBLzKgU&#10;T23IH2lhnwBVqVZLNxCza1GdHieNBWAE8BQ2S/wWf6rdC/uKQxLpBXpgU2KxX6TnT9ADzCsu6IhC&#10;JLK2fta3078OLEtKwcSBaX6dkU0ZkhV5Ws0/ccyvyo365JWRUL/uda+7+uqrsej693//dxbillDX&#10;W2ulZGqmFrvYMNOGrDUSdrSls/Fw/sKLGq68pqWrY6TqHKiW0wyHJzzkYf5vPAkYvQBWTfxrqFNx&#10;9nbZA6Llz3qak/KI3SeNlklsupEWpeaHWECejMGg/Onxr2PjcgCDkmtMv8/hoVxNjaV0I+lZhvX3&#10;1XYaLSfVhi28pjFb5tUCPjtJ1LdP25aUTMDXrjyPhbk2PVQbTFYJQXI5f2CseHgk2DPWdGik+eBI&#10;w7T2Q8PRA4PRg0ONR1IdQ9kFmdT8wsg8X3Glk5+bTbUMVzurc9c2brk4cv4mZ3FiNGp8dMxup7UG&#10;apFtTCxhz72xcYsBwijAv4aLldEXDj25df8zGV9wwdIrzjn3vfH4JU41nk45qaFKMWMUehj9PYch&#10;p2eTsgx6R378mfhifl/C7zT4ncYZGbRfBZngWttvvH5EfU6E0AkoEBlfzNPfREloxGboA4zqzHe/&#10;+124VQ4Y3xjxGHAYqeqjpmsaZWBk8OeWjo4OZgRGV5FEVj9h+iWavWN6NfCag7BM0rQzwCISAVRV&#10;+AWO4MpKbKJFnJbymV51jrddWjA5ozTDGk5wmelW6EHwTmSqWCi6DZM6Ezz9QdZdUi2lqJwXI2vY&#10;rH7DZ8F74d0D5Mqx9V0g/klotQaVvOhcekeQpVQLeK4w9HRf6mXSq97Ik6fwODq52LV6RDKDjzvt&#10;WdWAqc+HWvO73/1u5E3f+c53Pve5z8mzmIyiNCCqBorGsSy9DNYTmkDHptP5K6Uli50rro1vOr8Y&#10;cI+UygPEJWXZNN0XZAVhCNRSjUCl5qXPKqbTolLpDwhxWqpVyFUgUsoG+nZqdbQ06bTQ8DhDnrwd&#10;NoIYKGCmwNbZ2cXr08hpeaz+GhsaW1paSCATB1ojrYKCZXPZVNooyUjphabLL/kzMVgFA5VZrdeq&#10;MUhJV6yt3siqENT/WV/bx9aeDw/oQadpWducy9YnLtrobNxUWXNOccUG//rzJt/XneefbA9t2Oxb&#10;d25lzbmV1Rf6l16SCq/rG1rojKxMDc8/ku7Idy5vv+qy5GXnOp0uVjcT2KATHkym2xhm09saMIxr&#10;zaOicUZjaH3iAuAIPBHPFUee2vX4vU8/OpiPrNt02+bNb26ML0dB2iRDs5nelEOLxiifnNYIazQi&#10;b6wgBgrx0cs+7CGNSSQWhLO7MaM0tUFU4CprVEm5Tmhao29a4kBmKoxOGOxigb1hwwaYV64y4eLq&#10;1fIymkClLQB+3bp1K8eXXHIJ1iZWD2G2J56yGnjNmXPREGX8xMYkapVKLV9lHbVarUGxWce5ybcA&#10;Uz5sE2gASIqsn1ZODA8meKZ8ec4imfQEBBTwZAmfh88O+g930ZHoTjUQUCwK7wqCUGwpIJJGZC35&#10;KCvOS1YrFk1IBTE3GwACbyD4hBLNphIe5xu9fDKy4tGUypLKlAosO4EhU4PWyVPWuF/5g+pLa6k+&#10;xiktwVn88NZoSvGV8YCNO0CtPbQE1y8OVRGzcwdScZx7wwWV8JlKBMlKHMXXWCOx4Yo9hyv9R8Pl&#10;KmEYXdJPKzrXaNDt8btHGhpjy5b6EjF4WDBbmZg5JYNlrdReOi3SFrDQ0CJCvku9sopUDrTi4i1Y&#10;hrHGg2bAxbc2DBc6ujqWzFuyuGFx03Aj5lyxZDS6Oh5blYx0mGrR4hAsK4+tnl6NAamCyCqJ9AE4&#10;tpSqRd4qpJIpZb3ygCYPi1xF/0u/XDotfA46i8y5zFcI+mJtTc2L5nZvWZlYvSi+akVy9erm9asb&#10;1q6aZF+3smHdqmP35IaVDWuXR9esali1KTp3zdCQr2cfegntqXC40rW8+cKLk5dtcRZGChi2VcoR&#10;DPimGSXolbfV2Rzqa8AznTRE6vDwvt6jT/lKI12NXY2Jbnrbtn1PPrv/hXyoZdmaWzdtemtDbLmv&#10;YMKjomswOFQ4uIfIwcElK0vL1+B6YsYGq2mbc8n5l5wUK7IkSyODZtFveBGzvWaPPdstTF/r+pl8&#10;F06flBO7JPYUtEpUAlwQoNiKnwEW5NhyyX/Rm970Jstea3hnDv27v/s7yFrGHKwjpFpmh00NUFP1&#10;yllzrpkar15zTrWYnoF0+HgDeTDPSWovUbhk8VbIfmJspXqCJmA56eSA6B3gVOgrXIpK5i51Ak3G&#10;QA2BWmZ3WMzFixcz+wKJVB4t7FQYDsiNM/IiJE1zgC99TNnyK9qVPKW6AIoFQCMOxo8dXuskKJHe&#10;wrTa0FS9UTpDQhvgFTD6+eefT2fmwGI+gVcLO6b13FOc2JbTVrgtgK2BeiD+ve99j5GO5vSGN7zh&#10;937v99D611Vqg1/zFdxQvshn5UNDw0Y8t6hmsnTy/oqbKQfKT78Q/dePjN316XxvH2MyUbUaputU&#10;61E39NS8+V23vi4yr5sIj2WfW/KHS4WUBlM1Hj6QXVTUfwgRn6QUoy9SlgRymsGXlSQBCAsc5EBN&#10;2jS2qNse60gcbkh/YzRz/1i8NRa8JpralDvs7PXUY1BgMDiYX+84i3IBmWt9yCPUXNVZpMNjVWhU&#10;80LPbFLpsSrjUlaR1g0nFcLRxrrjJH/SI5Ba3HLLLSwqAM6Y72BVh7+HUNDJpwtA2mAAncgpWtYU&#10;XI7Pb3zclipukARHnG13Prf9K99aHI20bHTat6yJXH2us6xhjO9XccJw7egQxWv513ecs24Jd4p7&#10;3ww+rlTOuz48nTn79v1o69Mf92f3rp+7fl7Hpue2f/mZPduzkYa1F7xlxco3JkKLArIF4h9/6cln&#10;89/5SnL7VufmNzu33GEC0GKDOSPbdJ1q1aCYnk5jhR42MUJY/cZmpDxneya+SsZ4emGHpTa7N66a&#10;oWF6b2bBK7eh1foP//APTNaQrwzmF110EQa7iNpQ2Fu6dClBDTgvFKtFNQ4rb775Zlgn5twvfelL&#10;V155ZT2FwXBnLUOOLdOsU63pfaepU79qIayFffVYhJOARZxlEBqOxRPCUCY/mhrn66mdejsSoVuL&#10;dIUjrb72sRWrRqyFHUwq0IE00hkQMuAMDxWkYG4mmbCs8uQMzufWr19PbzGu6sNYFhjEKUmrpkA6&#10;jDx64O31nnvuIS6zkK6yJYHE2WKkhEt4OrGe7Wyql7JY4ViUdux71c++6sD2dhWbckJJ8mj8PP/V&#10;X/0VrqZmqo2eynyOZ92ihYTWISweiHHw+7//+wxzf/zHf/wzP/MzLFT0OSg21S6bgGM3TA8qRV+I&#10;PMqle+5J/dM/jnz7e6XRXNApdMQCuRand3H18Bb/rsvcR88N3NtVfi78Uu1Kb0Fjxu2Dzc33FkrP&#10;LlzUeM1VTYsXZPO5UtWtuOFCLqUy6FsLd0pkZtl96Q9Imq/WxUvRirTBQFhNG2kIqLkKGQcjbtLf&#10;2NTXdORzPX3fOdI6rzV5S0vlYt+Bym4T7SKThRExyDidxUkB4oB0znQBudFQ/A6p9KhzUUvyKEzO&#10;tsfZ5sqBeFYlsKBWIFsIW3QvZ2B/cXPDivH1r389HnCmbDzlyU3nKlOwp75y1heMFHJY4vn8aefB&#10;f/vBI5//3lXrLki+uXvuisXBeS14hi26wG7HD5HOU/HMNLudvhrIO8Poj/jLzpE9P97x/Mcrheda&#10;Y43BSvM9vQ81JVYuXXTTqmU3JxqM/6Oij6hrhUA1ztLNQNivhV94xnn9m5zb32Ag7DR9NE39wrgm&#10;QQxjeEPWVMVCLvzlu50v303ArcC73+NcdKHBXrTICgtbo7sd5J/Z7RTUQKFYCQX9h3t6v/rVrxJh&#10;64H77tuwadPf/M3fXH31FfTi++5/iGhbhw4cwNoar+of/OAHO9pbcL2NuGxoeAzy4h//8R8RazY0&#10;NXHw9re9eUJ7sX8qFKCh0sWgV50f/dD5yuedXN659U3O625kbVJwSqG8vxQmsOLMbRrhrQqvMrZy&#10;QguNLO1SP2UIFGkQ1q8wUo38qjrDKedj/5K793uRdVuqb/sp36rFaMedBt2b1xyEhbmkpRLxFcxx&#10;zTXXgBdlJa2PJ+JHgExAVoyRPqHlsSwaOLax2TSiJ/lVPGXoUjghxBNM5PUIWAJ9oUxS8jgWfGjh&#10;wJha2ahtatwo5okzFJv1IpFjEZsi2wWOM4tTHu4SeQbsYDpHUeHJJ59kRocZXb16tdqlbcR6qfq3&#10;sLhh0n40KcKTVB10QnnQl8AXCX7yeNbM9cRTl9NPhLCqOhqMVY3auXPnf/7nf/7FX/wFFDuOA5Eo&#10;Ufki1O0QcOwLMDYQfFWSyr17nLu/UfnUZw49dP/+oLsx5KTipcOLnZ5Lg4cuDTy2sfTDuZXtQc8V&#10;v5UuWgjb1xj/UbG8dcGihquvali8AHcDxapbDoSdck5QVTBRpbWaA9Z4CywuHQPxmlINl3Y4G4wm&#10;x7yOFLu1mqopJJTzDW5TY29T7xeODn2/v2Vua/zmxuIF1R7/PqOEUCyZYKy00izuEdL5HDOFeQqN&#10;RMZe/NLsJawgGTkLj6rTqTAqMOW3KFydVP2CX4rEMo9CUlTZYvIL7IaFpcET2uDlIOwUAWYJijRp&#10;azNaklU/VK7L4mPE+fGX7t33423XX3BF4/VzfB0NDj3PdYCufE+0nD1WbyanolPXAV4tTyo52Wop&#10;6padgf4Hn3zyowf3fp9Y4o2R7nTDspXLL1y57OpwdAkf1KDGAMFRs8Fq8tRB2AoWl+GvfB0IW2mM&#10;lN71ntDFFxDcBFX5UNlJE2vBV0pU3NkQBqeiLdLbUda/89N3fvhvP/zs1u3hSIAQ4n/+Z3/Os1H4&#10;euihBxnSn3xyK8uLtetX/fIv//LP/9z7uVQoFZG//emf/MkD9z/M2mPRovm/9Zu/+a53vYsxKBhw&#10;CUSMfW3AxVOMF/mtFuHeWBTqlTiDbu1Xv1jKF91b3wCERdmZQSNUxohwhl66nl2ekKVVdbCSWEtp&#10;WbZOsNXihHrwWkMjjm8Wws7Qt5oimwkso11MwBQCYWFh+ZC/+Zu/iVG5lPPqmVd9SG0iriwwrTXB&#10;cQ7y2Ier6ZAbyEAgBohDMGUWeddddx3SfBQGgK2W1JSFDRuiT2AuvyBd5NFwS2o3wh9s1oWCqFxw&#10;wEMPPUToL/5EzxVnpZrXmcLZ0FZEIQHmDK0JlHvQJeBl77jjDrG5ap3T+gCqT4vwLNLlobwyZQN/&#10;33nnnQQ1AYL//d//PboQ08r/DEn8EyFsPcRXD5eiCJEG77///iuuuOJDH/oQll6c9BRAa0ujY98O&#10;FVm3ir8CJiyHKXTXfudj/9n7Tx95dGxgdTRQaigPLnR6LgkevNJ9alPxgfnV7Z5LoHGjhZq/IINo&#10;hxPhe0uVpxcsTlx9ZXwRELZYqAaKAEIsHsYtmGsr7gAAdO1JREFU9wUKBWetgZcMv7gkXVVhQQAr&#10;bQbAyiZaVO+odZFwMK9mlA38lcZgS2Nv48jXhlP3jjR2NbnXRFAkOFjdRehzHhgMGN8aZeKno9tQ&#10;rviDpivJBYeUtmn5/AkpKwxNYvGs6j6UR4ysRBB2FafuQBo6l/QHVGx+5U6E8qNZzsoNGR9dyQ7T&#10;Ez/BFAoDU9k6miqXiRD1mnYOPr8v0zu6Yt16Z44Br8w8BFPiF7mzDyjCx3r1OuU4Q7rqyxcDGUAx&#10;63P9peHRR39434efePwrDbGW1csuWL3+N+bPWxGKdZjvidNVAxjxyZQO+U4yhMVHlh81AJ/Lg4m0&#10;lY989evOV75ebYgW3v2e8EVAWIZkJ1wShC3GneBL/JWeFXV+NhbSDFZ+32OPPoqeAJMvHBNz9PkX&#10;XOAhzSruWO6++2s4/2GAYp186aWXXXDB+VBcXHx+2zY8KmLowlDJmHPpZZcxC9fXgAnTjVBG40zN&#10;uvDF69+9x3/3l/KFYuR1d1RvvK4UoGlUwwSsnikIe+y30HDKyCkiQ4M5Y694sUnTT8pniRMh5Pgs&#10;hD25DX4qCAvS+uxnPwuEZUr+y7/8S/RXLCp9GQLSzqCCs+KNXv4FLHxBrPlP//RPwDtEErfddhv9&#10;BJdYCFIFDgQjyBCVGijVPXv20ItQJ6WpyfO8JKcSkoqaYtqmzQGFSb9t2zambXrdli1bpLqAEiqd&#10;DTk+qgikf+CBBxCLgLGAVji3I43A+iuvfdUDWfEKlJDyfOxjH8PDFJTwhz/84VcrC6sGwK9WKdIZ&#10;wJyOdRH1zEckQAsRtKHAXx4NF6ulkJFThspMXkEHdZPvfn/4Yx/d+fUvBXH80xYsL6z2nVt94ZrI&#10;M+dVHplTeN6R4LsOvGpsHIxH7ytXn164KHblFfHFCyE2C45bcIIRdDfr/K3S2AQ9ZaolVxh8OxqM&#10;9Fz5ldqAhjMt3khvdQykHStdAqNL7TpNoZbmvpbKPaXK46VIcyR7funoioFe9wCm3yivAmGNQMOo&#10;MOArmKisRq9AeJSSyOJQv9Jk0DLSao+JcNWwy1a/dpJSBOURbJXOAxVuISwCFnoZPm7oBcrn+Lep&#10;vhpwh35j8hm3gKY6gzEj9QVrlOjBJvCsCVDhZ0XChBScZWGPv9ZPSkpDmQfKvYOP3XPfvz33/P3L&#10;Fm24/OLXL5j7dj0Mrly6lB52LPmrxv3aSVQkGIewyCZ8grDfMBC2Meq8+z2+Cw1kwusAOvJoEMDC&#10;UrKTUiezmU6ogWKByBFeV/V6rQIp1m+cZBFOmmJ+POWklegpDZSLFeMJzUwP47ZldqlsP6hngve9&#10;+8tf/SLze+SWN1Rvuh5xAGuucMn4sJ6xzdJkGuo16R/LqtSfsTjH4l2bCeM2Y6nOmznijFEkmKby&#10;84xV72nLSKyqVAClomo8r3sbBK31UcCcKgRpJa0SaAq32QP9Wb+ZwdGTfiqZQAPwTkqxMj3hEmfk&#10;YAhbforBJfFPmptlzS1FWGWoiV/+BAQZARwS9SqN1CFExPKnXCPB1MpNvX55rl5ZiS04sOV/+feq&#10;/2aCRORDpcm7pxwdiNx9efR22r79DD3Y9mqqWuMC+AmxNbQfdQIPDR1ra3KqZxpU5wFSBrRyNRNw&#10;BtavDb31jSs3n9OESX26OGSAkesv+nHeXc5bxU1j0eHZg6FV5x3jMqrihKo+7IhcrHNrCjDGA6bZ&#10;1Aj54tbPq1xVUCoZQqmlCQVyIOaYloMgntUUatY4ykA4QHhklGHg8jmA+GfDlOHpp59hBSXtF27B&#10;mHf789v37Nm7bx+0xX5uZztw8EBv79HBIeNCC+ZV/joomOT+LLEkNGCz7gvUC4SzpS9rZoTxzXYH&#10;HsolwWIpJFh8rN5nR+0Z+ewYQItQYUYr+YsEpq0m3SEnW4Y0w01+EMLPNAXjjNT885obV2ekkmc0&#10;EyZa2g1rqda58y7avPndOH9dsOD1BluYzlPxY3aHyJfOBw3nvMKoeNMouGUPWGDSSkuVLMFOyqhC&#10;+kpw96jBmjWRLOtn95NfA2BTRZEwbh9MBIwXd/FHgFr0/jnvhjAd0+ALqEW6xBrITM1ShZIZGd5p&#10;DQjW0K6R2r6Czdlz1hZ0GeWgA8CU3pDB1Rldtgi2ql1aEVw9WtW4asocCPCmtgXX38VJm0zG4hqG&#10;p9HcT37SM6s0J/99ke8ZKaRmdzaJVjVfasq0f4qvko22kJkmxamId1t4TZ/ikyYQSBJ0ymmAPFsB&#10;LoVurSaDlPxEiVmRrizBDa3l/QqqCq0q3hKFJHNsidgkhDXSXk/sO0F8ICJNr68y28leB5Nux34a&#10;ix5IL/GEfdZUNkyn4Pue7EfoZW0/tweoXb7xjW+8/PLLAXz/8R//AeDT15+qPHQ8rKe46kX3NhTe&#10;nLbo5ZcmX//6rrlz0xnn8FgpW3YT5XBTNpAsBBsKvjh7nt0fz/lqO8dZJ8FvwRct+RA9Mgoah+xG&#10;zXY8bIFVP2U9o/htFIx2hfK0CHupu4AvEb4DPVEkRaEZkMorsGGliy4Kv9rQq37qqadAr/yPNSGQ&#10;FgjLs2jGeIfbtXsXORw8ZPwWg2iRsh08cPCwidhlYnqRP54xWCsqDLL37qYzSodhgh8uXbKbdGnU&#10;+FXntvVamC4UK1yrq/brHPsVPCpkkt1bIkyy80gmOu7wh1wnANNqgEfIKLwiAUQA6EkAvWUhV+Fj&#10;T3Y7nM3/J9WAQRh8sXi0a+3Kqy89/22L519WLcVLlZTjzzs+9D5Y0tfsHGBkT81WC3ureH0oFJQr&#10;oYg/GKbJcILCeADbwArjPGt2PwU1YNSh6cSwin4UgKAKqPZKsVyAKnfDyPUNZ17kP+MRETF8NVfM&#10;cSYQDvgQovkqoF6OlazkFPllLxNTbfxPVrwVFie4UmQqrhRKlUK5Sm6wE8TOwEENGgTcbFvf9LT7&#10;XqbRCmiK8xK6sLCn3vhHIIH5moHLMlCcEW6RzoBGVBFeQsZnFEX1qvULO2H20p/8MqNDJiGC5xhF&#10;WBQ3tdhisysMTYoW3lkGqB64vDxhqdy8Sa0MdECOD32FuiqmTmTCE7mdXwln5SELJMr0DyDAdQCl&#10;YkY3Q1kgAJyVtTWbRKU6Q+NDIQGgQD6kxwkXN3Z1dcEICt2SA9mSJ7oEQIcbbrgBKzHB3wn41bKw&#10;apr1f9Yf65VVCSKGtUTTW4BLwDqAG6TSPIvCnJpZ4dQ/xXbmepUMaoaapx7EUPL6qEbxZacqnqlF&#10;lOPM6IISPyA2Fqj6EnEnkXT7+48OHsiXM9WOgG9xtNRcHCIKTdaJ5vzJXCBpfusOxkKRvb7gkaaW&#10;wML5wcaEibWIjwPiLeaNByt5AID7FFNOgSkSDUPKo9bfhQdAzSbcSZtR4GKF5pKAQhwqBwoXR8CN&#10;kf6xcm+5K9/ZXm5L5VI7CrueG3t+xBk0q75CKYeVhHE7gOVKnuOhkZoJl/xqCW6qdVmcSkPSwk8r&#10;QLtZLXC7/hT8lRYvt2stpz95KQoJUpdf2JdBsZN+GsOevISLqfEyniM0j6rxlrHgWQoK9qiWCgii&#10;DevNZUZ845LAGAnNYthT3zHrn1g2AUi9WAZuKBKORyPJoD9aKgA4jG8qEyEAdW4fxBLUmueuynMI&#10;cKSvvOsFd6DXWbnGWbXaQ5MzJdBnpWPahFE1MVoMRXfb9spz20tBX2TNaqez3a2Ugtm8ky8GKsVA&#10;NYtmESWc3U96DWRzuJfxlgtl5mXEK5jqohoXyBdAndgPIA4ySkL8SZsxKcsujQXtP87jvxDEykmz&#10;lwjuhQNNHZvxADsIEpiPWPb2En8GAMI0SwaQp59ynn2aadRZtda3fBnDBdQ7Dk24c3qKT1P1MgZA&#10;qYTZsPOMtBIbik8FaTC2y7URswODv+RpXGKcl5YXo7xwLckscWBnvVzBefKx0v49bke3s26Tr63Z&#10;k0Gd8oFv2mY9p3dgOv6n27VCPR+jL4dTrX/+53/m/B/+4R9ipy/jKjsFSnlOZJsAn6ZYPdrmNtVC&#10;RF8abKcvTUtCFIt501133fW+973vl37plzij6EQwVVokySkmNNV9992H4uyaNWuuv/56EAYNy9qZ&#10;abWkksiREJACZPzoo4+SA3FBkGIDoeSFQLQu8zcpYc7++q//GlzF79vf/naao7C1zbleLmAR6qT1&#10;XE9Fi3OVnJcqorTAHXRhP/nJT6KAiN7tq1UX1kIiK5QRstfnBvzhUAzP2OBXfGzxHYWujt2QGfrK&#10;LvZcvkDOyDGJ6UQbDKMSGrvrC/u+9ImeZ/774PJy9uaWgTWphxdVDuUDeeuFwLRDb2blTC6Se6ha&#10;3TZ/TuzSc5oXtldKhNEqoXiAwoh0TKUSQyFFdoKtJbLX8povqGQMZ4p1LD0ToUy1ZMtrSiBFVpwJ&#10;RgLBQmRBfsHN8Rs3B87pTw/c7z50v+/hXOtIMpGMx+IEpjeDphsKB40dWDBiVGOFSgU0tTBTCA8e&#10;pBURt0gSQjIt/Q3Ir2NeSUBKWSHI4ExSC36RP8idAl8BFIveOU1xKrHXVHSHh2Qm2WBmMGqjiEYK&#10;4xl1yVOngwqlkQR69BkkTjDA6XypHHNnZio6/hFvNmV9DZScUb+JPur5da3kq0TfQuXch9F3LVyB&#10;x+Qbiy7zt6TDJ1UXFvt2Q7fJqVYplwl96avlL3210Luv+o53xs7bnGYmzpbCAKEgsLuYyAWzsx/0&#10;FNQAvdnOrRrcOMNgopOcYUhkSGFUZLBiVGRc0qAkxVCtw3WSMxq1RBYotwBw0byGx1xCujIGegv1&#10;++8d/uF3A/FEw1ve47zuJi7jczMMig7MqE4LiOLTn/40UjWiGqHqhj235mtU3YBA4NT3vOc92N4Q&#10;TZczTASI5hhF5SKJQov+wMyGsA4XXnihMLHpT9TSrDnXyW6d9chVzxL4ADvyUbE6op393//7f/ES&#10;ABbkkkzIJa83NMs4eNWxJlHlaelVj48xm9q6oIw4TuEDtXL4V6LVoSL5/ve//xd+4Rd4ioLFK0Ks&#10;ugETOTYo3/jGN1AuxCns7bffzhxPwbhKPvQfFUP2NIK8tDOaHVJd2hktjAkbFQXkwionhaE5cgDf&#10;jDc75L/AaMy5uKpeKomArRa92stD2PoqFQsr2MEvzwXC4qrsM5/5DF2CZ+Fh6mR/4pOR/1Qrk+N5&#10;FveyEXIQ7wSMHfjHBcqvWrWKe9W6VPOSzlgoPCFnX8GXHXT+49+f/djf3+fvC26Jh5c7O9vKu9wC&#10;U60BrkZ8BXwy6gKGO+iPBw5VDuUWVOZdsSa+aN4oGiW5ItqvR0aG+C5Sg+aJ0jqV/ynpvNJ+tNqW&#10;iyurBS61GYvLObDjslq1lmelaiZcSsxNL7yl4darmi8/OtrztbGv31u9v9yWQ2QVDqHqamAleNXT&#10;egU9GxtEEaVaH8pXl8QLmgMEYdWipJqi7qb2bKcNJeCk+FcRscBZhVOm2cMfC8LikeB4PtzLpDnh&#10;9jDV932F5Zm9/WTVAI5BTiaELZVzrj9C4UvGBp4Rwf/Yfc5XPtf/o6crLa2EvgtF4ywXnUIRY8AS&#10;+il+THtmt7O/Biz5NeFVdr8AhzFw/kW+N761Zf06HNMgNMDqoeoEGmfqpYGhIAqcPDK2M4pCqfzO&#10;7/wOmTMjYHCMthtDJciB4ZeJG/4CKTGjKJyX+Cn+5C7MIeD4sETHXpnZRC5mGX7dgHuGeCR41SoS&#10;1MPW+mNFq+I7MTnhjgARvJRF+FNQVYnt1KXJUmfs/KplVn229XBWuFAZ8gtFD6yBB928eTOKBLQY&#10;+ywpBrAx9VIM3G+RGH9YoFjOaCGo+V4yVokApD7IMTwuG7kRR4QGJ/sYW3K5iWU6J4gDFC+Iau3a&#10;tSqY/VX+9X1mSmjlJROUr0dgwjQ8iz5ArVK3rFl5Ft1jprriWZGP6kTUIOiQz83aF7AIG82n1Bfn&#10;RbQIfhl843Pzxs492Do65hzYPdibSqeKwYFSYrdv3l6nfa/TscfXts/HAb8d+5yOfaXkIZT7WhON&#10;S+eGmxoz6A+YUMRjxkGsR5MLN0v/RH4tOCMhEasOqQqwmgLFcpvSq50LU8pYQeCSYmvdYr4IJGTB&#10;nyw0rIquWhCaPzg28Gz62b2VfaPlIUY67hKbK9cHXps0EcKEPsWzKn8r67BUqz63qkut3TY5rQlt&#10;87NrKvVc8bvUv2RnLKJY1Nl+eopb0SyEPcUV/sofd1IVCYwCQdXQ9xUTSSHrR4MSwi0c8wfjXZ0B&#10;tMYYreOxckOyavZEtTEWakj4Z/ezvQaSCScZn2Sft8hZvqq8+bz4qtWBWNQTv1dBh9EZU1zxeGIG&#10;WMgUQALDIGqTMKkMwgz4BGIAEgBMOYPMiqkKd5AIcpmqUDtkiMYtPdgXz0hSRQMm4eCFSYRiio7h&#10;YFaR4JWPOS+XQz1lWI81ma0nsLAQNoJ0EtPbuVPzooWbSmMfyecUZJkwR9rnanrmF1RH2DoC0EHB&#10;4hsZJCFfB/KrxRKHFgPWwXwbChPSFDD6zne+E7YMOCt5rlAIj9YUzi8wkV/4f0Kbcjvul4lFpNmd&#10;9Jo+USrgRpQNZoqFrce7gjVs8pCA9AEwhKsy6hYWlsjRr1a/sFO1OYE89W1GBPy1scxF+RhlFWLP&#10;clIfUd/IUuDH5lb2DVecJED3R98o/uNffO/xB46EnM6gEy2YwJJ8V+PAACTpMf8YyeM/62g5tLN7&#10;1cB5V7R2zAmNDPemh/sy6cFs3oBFMb6S2kvarhZCq7MhBqSvYvLzcLbamOAm5ZT5l0hQ27qAifGG&#10;oD8X7h5bcHPi5gsj5+/v2/vV0a/d69w/GOxFxuSBScOtgpnhRj0vsxGtxERLcElFkhUXWFPre0sA&#10;68BiWR3bauSAt1OxJTwRzUy/wEaNjkOnJsDsCTjVmvBF6rv8tAasWQg7reo6/YlPMgvr6b8aCBtw&#10;8xVnzNPTbR4dgnEFEzhFjAPN8G5cjnr28WhNzqB7pdNfu7MlmFADeHwLhpymFuN8Dw0k7CLQnzX+&#10;+WaIfAdgyKga9vTnf/7nGeT/x//4Hzi7ZMxEpRAv9QCGD3zgA0zc2OwiAQbLomOGXPqP/uiPGGyh&#10;bAmxy8gPwMVsl6EVBPySVzhjnGq91llYnKeKhdVkWc8v6lgzruCa8IfIHksO1QM7+42Fd+tZWAh5&#10;dErOO+88q2dDGgmXyZBZnEaGygEtBrUV2hOTsZgqbdKzke6gQhBxTMtj4ykYwoOWLKwUEJf3LlZg&#10;M8LC8vp6U72ahRqSO1MqiD1YWF5BLOyr2JxrquFYAnfqh3GB+se0n9UL34I1CcsJsKDajBrSVOwg&#10;dgKlSjEciMRDgd6D2d37q4cz3T2+Jelq96jTPex0jzidI07bqNM55sxNOfOHnEDWzUaaU+2dGBgV&#10;RocHxlIjY7nRXNosk9RyaGY8ji9FU4d8ZRWOKzc5KBB+Fd7SEk6tXQBRryO8KL1tyZKg2Lvnds5t&#10;n7couWRZcFlntSNXzh7wHzjgO1gIGp9ZXm4mjJzntyuZiCcM+vaWPVK0laMPq5AtjfMJq0Tloyan&#10;taIQtt3UPdXapSDO40DDvBSPQIWDD3G65s5ZCHu6av6En3tSWVjPoYXxG4xTeM+3sNGkDkdDkdBI&#10;IlZsSpQxxWyIlRPRSjJWaYC3S5Rn91dDDcTLycn2xsZiIi6vieVSoRjwhwxD75kVzsimkZwxFjtv&#10;7HC0qmc8hMJDrfHiiy9G2w2ajDTM15jfMHhiywt+RWzLbPXnf/7nSIMZ7RnqUcciTBIZWuGzDs4Q&#10;FnaGKmxGav2UZGLnRT2NadUSLTq2NKqFsHb6FIhkYpYptyBvfT7CuBPOTMC49hHcTobWL6ZY+nrm&#10;TIoBNB2LYuWTizYH5KUMFkxbuGyJK83rU+GkE6hpwYhj325cTHwCWb6qbqnHW1Q+YwSa8nypb3/7&#10;24TSgPLk21nNEKsXf2wVhCtNkUoEIrQtUjl3WWRFFx5fx6oVoCRmIOj7B8v+cCnQUPA35n2xAvbU&#10;gQTtiHCypfRwdngwNTw6lkqNZdPyBKzmBFIE1QFeER6xwZczkCk4FgksELQIW/yrPW81WLSMIRns&#10;KWTn6tVrNm7c0NnZRcPg7VpZtbS2EfOVGwV/aaKMht3d3fPmz4ObZ23GgCjjVhVJYbpkG0vx5LPW&#10;umazUNUq0VqkSzF4qIJ9qIOotFpbaol1wgTqq6pdzr7MmVIDVRNvlMkBm/RqwqnGsQSknQaqjf5K&#10;0imjCRt1CpFqPuSU2IN4bJvdXw01UAk5k+4lfAHjBZiVPeYBDImec1h3xpxqafRjeAcqwJ0xTkKi&#10;gVAxU+HPd7/73QAJ5gjSWPHXvffeiy8dziBBRXOAEZVRXcO4pIsMvzLgnkFc8cp752sOwtYDynrw&#10;auGsPSkIq7lQNI+dMpWJ3SZMlmKbpDVoJbAWGVtALEqJxqFspSLJSWtVJubVkk+cl1G53NFbgEth&#10;hDlUVIs1VbxX3kSUg/CNRef2cfVrgBl83EwV+1TmI3pVTwTOIalBfwhwRoDfH/3oR5zUQMAHtWLx&#10;SYpXwucKjn+qocpId2hwWejwkuru5c6+aPBgODBgpkD+p9e6BbzKIoVkrgv68oFqqlIcLWZTBTxW&#10;GRcDYwKvYk8BiyzBYV4Br2IoOSmUqfLwcdWc1AjZhBrZOKbYYFbR/1oaiZ01zmXb2oDpxmgLJ26J&#10;RHNLM1J9LqlBchIIizR/2dJl69atQxUbZhS5B1iW82BZcqNgoGrjTfbgQflwETZVv5AKL61dm1TA&#10;NYCqqut7kzqC+p0KcCq//uyzZmvg5WrAGKTXYmM4yEucqL9KzGVYWc+3BX7YuIpfPUaImjP8nOOf&#10;3c/+GgjknUl3f9wXiDtY+Blfa6BXhmIcd+GXYGY2xkBGSPFiqFTJNAUNN35xi0QEe67KWkbDNX8i&#10;rZVqFjZCjKsiAiyvIR8F+nMWws7MRzqxXOph1gTIpW8mIKjN/jkpYrPJ1A606S5Z0ljnl3qQTWNL&#10;TmLBXDbhCcEF+TzSpjNyhCQMYc/wp55o87fM64yzUPVwXyJgGeXoXWYZLyvjpjbEIwLU3vzmN2Np&#10;h5UevsZwf6a60ud+mdZrFF0Jp17Nhgs9C92ec+M965wXGn37ktW+WCWPSbMxXK0WHbxH4gPWh3/2&#10;Ur6SzxULuWKJCIc0KadUs1DkSwFo5c9Vrv5EzVr8J1NCJEoKMysXxRYm0ibV3tTkpLdKYyMfcOf2&#10;F7bv3LGTnEGLtARoXR5RLEl1u8aJRsJGbqAwClQIASBY37MhnMKHMYItcuZe2Zah2yDVWy3q9EQF&#10;v2XzFGpjMn8U+ao+pbLxp7QUyIG3syPviY0Ss3fN1sAM1wArTmYBkW3jxAIetvBhY2ITg1tZmqLc&#10;boM5OYCP2f3srwGMtCbbcSWNN74SQydNgNm/WGYoN4H+ZmhjVBSiYDCEL9CQziiKWyTYBEELrmqp&#10;z2jJCIwSIGcw5ML3lkUgGmMlEBOEJR+JE8+Q7TXKwlrweuyBMKjFr1qOiM2SAp+9anFbPRQWBVvP&#10;BilZPVupNJYuUjNSzlriSGSvG2l8zNmavDkWYNUEL/8DbJastbL+n4iTptv+LNFbj18FF47Fr69B&#10;RGtxoQfgcIJd5Bf8imsnBg6cm9x9992gPbWEl1EkwC1gGm+tuMn3oxM73B7MLI1nO519zaXhxkra&#10;kzj6DGUDWVuqBDERCbg5nz9N6GAAXMl4JqVLB/G85Y1QFIZvBOL0ogwYGZAgrDC0lLAZ4OCMEffP&#10;mTMH/Sf+BDjK5bUAolVKkVkY7wVShDd97NFHH3roof379mXSxj8X3o4P7D9glWtrHcdr5jyXG8Gy&#10;HR0daBRAxLKBYhkuOUMZKAx52qjO3CIW1rrKEn61vKz6goWwchBLxWrRKFGGNAqm285n08/WwMmp&#10;AfojnY6ACkUoN4zHKkRpcgoEhar68Y5H9KZCyaEHZ8tOtsIvtj2z+6u4Bpx8JZCvBPOEtvEFqgE3&#10;5AO/lmbMho8hVyMk4yr2WChrMeZjinPttdeqeQshaOXPn1/+8pfxm8QBac455xwOZCMhOkbgVSO5&#10;Jo6T00dOJNfXHISVGFRAUGCUA84Inlr5o2VGrdUzN5JGPNYEjrMeLwrS6cNbJUKtYNj0ILWD+mUQ&#10;t9QTqNJQlLhW4ZTISpBXEzNTuMXB0gVU+QWPdBe/UpZV+1NuHAtbWGmsCOAJSFR/6pIwq6qLAwmg&#10;BQ500r6aHlEP6E+kSZ6d96jaVb3UthSMYBlx8UvgCRjKb33rWwA+PpOlD1VXqkPbFJ1KodEfDFXx&#10;re2POYWF2ec3p799U+Cb5zv97c7ejLMn7RYrxKOsEuI9XOTzltPhkhOrxqL+qBsoV/0Fnh1JdocJ&#10;JWCsm/lYcLO4myTcAagajAvIowHje9IXiYYQzjc1N3TN6ejsBMV2dXTg2hraMxkK8zq0JZZSVfLh&#10;T7QMvDm44vOzoiv0HB3Yf2jv7kPP9fYfNGG+y24BIrg6Ui6ZODde+zIRx1mdUQ94g/X7gpgsRCOJ&#10;1paOeXMXLloIEbtk4YIl8+Z38/S29paGhgQBsIZHBvv6jw4Zp8nD2Qy+cINhzLSixEpo4N6ga9wa&#10;qO3JqBHphBjZACxWxUcx2VEQ5pgojzgvPDtb02ypT3kNeDG6mA2MwN/jSjVgz1g5jLgYtQEaJAMy&#10;0lhYMTpFyARz80IS08lcJ+I60QA6BubX+CyY3V+tNRB0wiEnEjLfmiZBYHAT5Ham3BFoxpeMFO7g&#10;+9//vqRbuM0S+hTPIqpFCAGbDdm140jLYh7OyBRYvUCmCDPWI2Yoo9cchFW9WXxWj8ZslQqWaaYU&#10;ttCxvrqwo8UfFrRZYlVElxAkdwl6WrQnXGtGRw8dMgHXE11WHi06VlysyqBL3GtFvcrKsrbkWV8q&#10;W1pBK8sf29fUI5StnqXHKR9bEgkR6hGtBfqqE92lBBPA/Qy10rM4G7hGXKRdcskluEvDzRb+YvXp&#10;qS4tmbTw0Ifw1jaeapRRnCP+bDFULcT8xaZgaVmgf4HT1+70RSoDoSoWH4wrAEdiDqFDZyofS2eP&#10;uaQ5GZVWY/xsQsIYQ2jzHyoHZcP0B71YA5CazU3N7W3t7R2d/La2oNTaDhfLb0trK+G1iE1As9Bn&#10;9cLKeK1R9nwes+kNZ8y7AXPSNBjvsplzjXsYLqLOivYsMn/4UC8gK+SogcKcSSRj4GYCwbBjAYZB&#10;GLsXlcOfSqXxl3Ck58jY2Eg6M4aXW+6NRMOg6ta25vaONquzW99oTecyxTT/U6ce8QvLNUvBnsUd&#10;Z7boszUwWwMnXANMJXKqhXrA3r17+RMlLjzTWwJFEjnhV8wkcJ7DGTwP4J0A1Av8ZTCVKu0Zvr0W&#10;IawgnQhRkZf6SBYv1kMxHQvU6kaRkdxev3FGklAEqVZWqwQWfXKvcJ64TA70RBXDLow4sIy9oCcZ&#10;irvlkmZuKdoKPipDYQ1LmlpdVQvBhUpVBuHUCZuFv/ZNbbVwSTnbV7aZqE5ULVPlfIb3gRkp3jja&#10;m/gvo8Bll12GOgGDBUQsVp+0EGlqam2gpa1tkwgFiDprMCPEZiUfKaebnFRbIL3Jf2C9e2Cxs7+5&#10;cjBYHQr6iq4XH9O4mvQ2fEqCX4GnZt1svqWBuOabqOV6sNiAUcifEORroqmpGcDK1traxnEyiaeL&#10;phYAbEsrB/inAuxqLePd6DUZLwed5EEy/2IFJGhrXsUPd1uBtQ2GsA8jykA4GrNqqxU3iAJMIBQB&#10;xQZBsVCoiWSUR3e0t8/p6qIYsWjUqABnsmNjqYGB3sHBfhyEFUswAb54Igo93N4O6m1F1QGdhAlq&#10;uybIq96StQHCg/E3n5GPO5vJbA3M1sBsDZxFNSCois9XnLUT8pNjdLcIe86BCDgSCOPidvMTn/gE&#10;BhscwyPIEaFUFs+K933NQVj7YQRh661bdEkos55N5Lied9SfYEQbTZ4DHSvcvGArCfhTInjJ+mkW&#10;cl0p3Va507LafpwXD0cymhGNidkaWowDksmXlmxuuMqfChMqbC2lRs6QG5sMv8Tvqi0K8gpoCrKL&#10;G9ZmqWgLXpVMUFv6hUp2LMmqkyrG7DZpDfD5brjhBrwTYO2EUiyaSfUrItW5x78aYz5jqeUNHX7k&#10;+NVCqJyKlYebqsPLqvtXu4eWhw53OD3h6mAVLTrDs3oSKA+i0sbEvyoOFh9NuyfKN/jSu0rIeL9r&#10;DLSMgw3jYwNEyUkfDc98W46jUdoPitdoWmMsCDbFfwKEsYcKPaqTM57PVyBsOIjUHgjrY1lldm7n&#10;HK0PzVUUA5pbaMMt/DY2NTQ1NzY0Alpj0MSwtx5zW+tYni6PuZ1fQ6MSizOX96JzD4+NjmSzaVoi&#10;N8DFYk7W2dHV3tYB1KY3AMQpRsDTWJB3DxeNBWl01PbZJjlbA7M1MFsDr7kakNCVyEcEG7LCXtgT&#10;wRtVB+MkuAU1g4985COCvExDeJAVBWv1B87wunvNQVj7PQxb46E04TNLItbTaAZJjDOXIiD1+XUv&#10;mwhURdQUEBQWYVPOYknBshL6yx5FQFZqfDLMEq6VNJk/AanQY8ah5rx52HFjZyNrG2xfZEJuDW5I&#10;L9GqtXSRQwPrBUkPBbNYvla+5S3sFsWrGlDJRevWA/R6O7Z6NlcpuVfoX5csL3uGN/1TWTycSQFh&#10;+ZqMKV/72tfAsqptqSvZZuOx8p72aI3/rARK2WBhNFwcaS4fmec/ujx0dJF7pMkZCGC+hWaq34W2&#10;rCWuaYN44gVv+STnWVYOQEtQY1PbkJKTRjS7mCErwVu50OIWtXANah5KrAU6JlVNYwHo6RlaS88F&#10;3QFiGaCl0Nbe0dU1Z+5cXnr+3O658+bOa2ttj0VZpwXKpTKlS6cyqA1IXKAexNNFSHtLRIQPqJ6z&#10;JjRvwp8oKtB76Dle50nEYxh4xTkDNsf/Qc1hMwhaBRwPs3cqv/Lss2ZrYLYGZmvgTKgBaRhCeBHa&#10;AAst/GQRtZ6RltFVeoyagEgDlsBHATMU2m7ESMIHohWcie06w7fXYnQu2HXiSPE5MRhHQUQwQjhA&#10;Wz0asxB2QhoPbRj0IIhgMZyWL4IF8oHFsoa4w0899ZRCau3YsYMCPD++EVcWn8Noq6Cz8thjj8Hq&#10;y+6bA7y4EXyLS6TBayY24PzJAWGfoP25Cz9NZAPvS85wVsqWu7jEU5QGZ288navXXXcdjdhyq4JN&#10;9QSqlWVbbQRLu9Yv3QS5hPhFo3FAgVnhwS+i6/majc41VVfXIphvhEcCvgXuqPgQ6MhqKFGDsate&#10;Fkc4PwcWVtNj+We3Fp98yu3tDVZLWG95jmCDuWokW47nnVjOR4wDaNgxn/9QY2PvvLm+eMyHLCBf&#10;zBXKKJEWSqyqagowxpes4U5dvLcax1jQ+oaqN0QsXL1hUvmXYmD/BB711EnLRTIoGp9cFb6wp6jg&#10;oV7RpcYHUKDsayw2rAivnu8uyuQzu8o7Dvj25EMVcCpODrrnzCWgwfz5C1mI4VMrHk+SC/EWiAg2&#10;OpoaGhwZHBgaHoZk9RwRZHM8lJytU7lIOAZITSQbkokGDugTQZd4IgFeyurh2NUm8FmvYmjlUIjo&#10;DhDQy1esoCnOmGPkGRrIZxd4M1SRM50NWjeOc6SvvOuFwGCfs3KNs2q1dNJfuyzPTFfxbH6nrgaY&#10;mhlqmGUIDItvx1tvvRV9Nogwi3CYuGXuAlmGjizBDt70pjddccUVeDyU6YsQzstwsWdIdK7XHISF&#10;miIEBWAL5EoIJb6xIKymFksi6kC0qL1qMa6dhzSJ1kM9nRHC417gC94uUUbhiXi5B4zef//9eK/A&#10;uIcNzAruBGUCRjkGfZIYD22gT/7k/JNPPgnaZqPM/JIMpPvwww+DhPgTFWzwkG4BInOSS6Qhfw7Y&#10;yIHjXbt2gVeuv/56VlpqmlYfoJ43VcnF21ku2b6yZamFeu2mTikIqwCzaDtgg/9aCzCrNcyxmxoS&#10;GxqcbCxC+OI4KFixYgWOUa1yvdLQWlw/gNG0vEpqLLft2dJTWwP9/Yj/o5V8wEeQdZ4QLlYS2Woi&#10;4/PnfTiJLfkDPU3NffO6HSAsnGYFbzwBLL082bqnbSt1VRAz6q2G8jc0ponuxp9G1wQFVcNbGs3X&#10;cQNBc5t3lw/G1KjlwtF7xfIk9MZwy+ielqoNpYaV4VXzA4vSBsK+sN+3txpzm5paDH6dj8+sBcj9&#10;m5tbAbUIJ0ZGxgYHhoeGRkZHUhwDZE0EsVyWxkYBKBWIkyoyJmadnXPn4ji2u7NjTmtLezLRCKKF&#10;REbTgEUTSjF4WPA8KpqQjKbbQg97+gm8LGXjATTjWQh76ibMV8GTZiHsq+Ajzr7CeA1IlsV63rN2&#10;MPYDcCiCrUoilo0RE4EbAl4SMHEzMWhKEk54eV2CMwTCvuaWmBZqWBha08iri0hpiVh9S0FYnbS3&#10;18NW0ZZWYdQK1hGPynaHKRlfa+gPYPqHuyBoJzaYUTa41QMHDoAyga2AURoNJBMnFQWU8JsKZM/G&#10;AX9CrMLCipoFE5M5WIRLcizPJj/2CtpJJlqKrV69GiUENVzLH1uMbs3CpBqh8nPVGhtZKlp1ZXUq&#10;BNN1VaBWOHh2JLE1QGWqfqi0DRs2sNhdvnw56kdoFBCNWusf265MShzvGCcDDqquVRM/FhzpAtH8&#10;Tj5WHmwr9S6o9i0KDM3xDTU6w5HKsNc6ZclkNrUHdKIbUJ82FCbuqIy0HaoVwApcNXZO4+1ZJvze&#10;kkvqs5gYGnVYbkGDtb2jnTbDxtinZpmH4S0aS38GN+8ry5TM6xdmNwcNSUJ0cSMuZrvbWrm3CeUF&#10;hFd46UinsiMjKX7RC2ChVK1Q2hD63R0dnTiLXbZs+cpVq9auW7dxw8ZzNp1z3pYLzjlny5o16xct&#10;XNLW1hmNJkjs99zEgXc9DxoiEYySL68GfjW4v+opRUi8YFaSs01xti/O1sBsDbzmaoDhWgRGvWqf&#10;5H5S2ZJemVn/j0/fHNv0Z9Ek/qJfz1fZR7bQ076XMCjwjlBJ//Zv/wba+/Vf//WrrroKNKnPaSlJ&#10;zY0yFReYE+wz8+e4Uqk4M4E5XRWolbd/gVoBO4FLEKplZ5WM8wBTYKsHHSpAT1hYWFWUX7EchJHy&#10;BL5JheAivSAv2JRfCsZVECrYlyJh8A4wIpnMtrgqrDlOqvnB0KBYsKw8wKvVqvxqzXbtJfsz1YAE&#10;3BbiS3uGq4I7ulH6vpSTkn/qU5/6yle+gvLjhz70IR53NraoGe+6+gqqbQ7gyz/60Y/+3u/9Hkua&#10;X/zFX3zjG9+I3rMqVpy96wsU8XSN/HL/gd4vfHno059JPvNEez7n+fEP5UOJYbd9l7PwgcKGe4qb&#10;tzrL+py5gdCDC1dvvfCSUGdHIjdaNK6ynXIKlIiXDM++UBvyB75aNARCNaaEKBREI1Gjlp1ADzsK&#10;lMWKC1NAGj5wlJvxrmGicPX002VQhhkYHMBXABjRs/FyiqFBN5VYmFp6U/SqSxMbB/JHfuh/5IWu&#10;ntiSBtRely1daqLIest60DMtJGt0W3PptAmyQDG8ejY/gWoF7Va8E2BChvstdFljUfRpURyoAFKr&#10;OP4mwoOn0Ov57QoUS75Mtmj8fuTydDiumhaPd8M4GrVl7m5INOzY/uzRo/tuvfWaBYu6YWhfSTs8&#10;4fYw1fjzSgoze+9JrIEi4gxn6zbni59xeg5n3/iO6DXXZl3ngL+8bPKHmrigs9tsDbxGa6Ds7syW&#10;l33u487Xvlhdu9H3jvdV1yyrOjk8IJ7qCnnNQVgwxJ133gmEBUECYVH+4AD0oLBDwm01emccw1kI&#10;K1wrYMpJqwkqTl78pRXES0mUrOQZAKmxndXAo4pZr5hGpGQORskV0T8MK77Z0HDgF5wBvQ8I4FmA&#10;YJGywFYZh3ESyIuKAiVH2eVd73qXnA8IUgtbC3MLp8oQR6USYBJvqrWXICybTWCJZ70v94pk1cta&#10;4xupYQjCYvz41a9+FUbtwx/+8MqVK091W56J550wZJnq4Wongv46/s53vvOXf/mX99xzD4FS/uAP&#10;/gAVJU6+KLIpV6eAsOA50G04E2w6FFj0WHXDPflNT5bn73c6y+7TC1b3XHo1tlNt2bG8r1IK+suZ&#10;YoZvRFOheY+OGm4+nU6Z9VW5jKWWcV7h+a/AjQVroQjo1TMorJl5wflWzWKdj9vXN2jaHsKDwQEO&#10;DBHrhZAtB7KxYuOi7KIrnS2b3WUZ3+jzcw4NrClGliTRIcHRK24IAKKsjTzfXhWIfXQSzH/j9o7U&#10;CbUdi3p4NRrBXwIrJrQeQkFfMIQHWVOj1BwrQbCp7C3NIq3oQ90XDVqDgyvGa5hpjSaaVwhEa4Bw&#10;OLhjx9N9vbtuet1lS5Z0e1E6T3w74fYwC2FPvNJPy52oj/ty27bHvvQZ/3PP5C6/On7jzU407MUi&#10;mHSbRbCn5TPNPvTMqIFq2ek96nz5c86PHyheeBkQNrdyUd4pNwEmTnEBX3MQFiAIhMXJPFP7r/3a&#10;rwEgmN2ZGqUFIj5SQFa/Fl6IjhUvW2+pZ/GrWC451SKlUCab4mSSlfUXSxqrUSByjmyBgPfddx+Q&#10;FK700ksvBVjoRhAqT+QWCizDbW7RSXRh0T3lGDIPfW15ylSgBJVKNKosdfiTk1y1RLKdni39rMZn&#10;obmAl07yFNHMuiogopfigNIKwmJuT/n/7u/+Dl3PU9yUZ+RxJwxZXgbCihe3bYkWiGutX/3VX2UZ&#10;81vehq4St1OlZiExBYTF16rBfDjM8kdGwvO2Bzfcl1/zeL7zaac94z8Um5dZsqGzsbGhkMv6nYLj&#10;yyBrNw0VItbTZqHxwMdCWIL6rM8B63nAtImwcbnFMmd8FcdIZKIhFPJmVZbG37EnNEAJgD+Nhy3H&#10;iZfjSwpzrvRt2OwuTjvprW2HDy/JFOfgDhZLLCK+EjKxWiGegtdi4WI9rwVQuKZrCb+yHnKN2wPT&#10;A0yoBsZF3MqSAtsxD/uaJRlBGeQvxPPUgBYs2RnBhcfLmvAOcLGsAQjPWK0AfyF8c/mjrW3V2+64&#10;fMniLr8TeyUN44TbwyyEfSXVfhruZVhzSi/sDH3+U8637x6JxQPr1rK2c0Z8Y7MY9jR8jtlHntk1&#10;0BCIDww4Tz7OlFK+/S3Rt723ugwIW4qYGGOndpuFsDUIq6jrtelUMPYYCKtPI9JUwlDLSsrxEFM1&#10;WFOydbklEt7lFim/giS4EbBrCC0P/HGXXB1xFXMoVF3ha7ds2SLWcwJoFldKboofC94FxZLsmmuu&#10;gbjlpHzHAih1OxtPkZtY4WmVynKuQqj2V1hWCFVA3LZGaSDYGV3HbKoHWFjoZMvCAmFnWVhbdXwF&#10;Vbi+NQdowf7xH/8xTqeppb/4i78g7h8JaBUmGsoUEBYa3UVNlrjqGHC5LYciq56srtyabbu/0jXg&#10;FvrClUIiitcrlirhcDFXHHZMQEHj1ZXHeasOufWtFiqYf3kQ0fidMgZb+soQseZA7cFrE6b8htSX&#10;s2QyqSl8i4zHWDuU9y8ptt0Q3XhxYtVwYeQ7+ScecneV5zZ7PQevBTzYc7HsYUwi26oFmrBhXgAC&#10;r/NUiQlrbMRqMTd4GMnMWrGYNxXlbSqJFxTM2NzgolauDb3MUDYw0ceq0SAH0MajxdLAgoWxG27e&#10;9I53XTdnbkPolQVtnIWwp3Y+On1Pw+OHv9rb7/vRD5yvf6Vw6NBoPNpAII6yWTlOts1qWZ++bzX7&#10;5NNeA66/kssXEOzNn99wy+2+y69y2puNDfErG25P5LVecxAW3VNUNv/93/8dEAkLiyM0KRKwCb+K&#10;xbR0rFhYiYAtaDO8VBqP6y8x4RJUFVEq8br4Tglzodw8YW5aXKYoUtCkECRPRElAseAwD9y4caPU&#10;TLkq9MOjVULwKOcFYcG7oFjyv+CCCwBDpARKmiCh7e1gWdCS7jKAY1y9lRyEYi2oVQHsRiaWbdVz&#10;tdXDXI45QzJKwvvyJ6EWUJf8zGc+I0WCv/3bv53VhVV3rP8EakKqYcJ0ffCDH/zBD36AHvPv/u7v&#10;rl27VimngrBohYZoCb4SInkw3Vhowd7gkr2Vtgeqi7bn/c9VY6mmTl8k5A8U/MFcKjcSqcDs1kJ1&#10;jIfsMH9WYGcNrvTwozcNG3DI15TZoljScS8KfFkatYGkMqDyWkoNAQcKwbyzIJu8tLr03MDC0VL6&#10;B5VtD/p3HQkFjRWVdCdIX3tGNejppFpEWIOzWIlBrnox7wzgBb96oXVNA6uMewIRrvbupMyeLwS9&#10;mSmLBbgBbgffl/HTMLZ4afLGm89557tvmDc/ipOwV7LNQthXUntn1b0pVkdlp+HIEf9zz5UPH8Jz&#10;czjgj6q5TbL5a/6/z6p3nC3sbA3MTA1UAlBXTA3V7jnxNWt8HW3ZQLXgK8exj5mZBxx3Lq85CAuU&#10;BMJCgAnCWl1YZnXgnWIN1KsTCHNo9pUMHXiq0AD2QLqhYmFBq+JiJfcX/wpyFU2rp0gbQZCUeVig&#10;mYKh24obAcyhMF0XGyoALT5YMJSSGKOcaJRLeIHFnIunwNoSPk4Ca9AkEBb7LehY8lfBeJx1Vq/Y&#10;CjC1KoMAtH2E4KkwTj2EtShW2IE/FRyBtyMTnoVqxOc+97m7774bRQJ0YXHgddyN8AxKeMKQZap3&#10;EPS3ugS2IbHwoK5+//d/H+j/G7/xGx/4wAew/TdmSX53Ul1YcuFrUvfVsiFiK774QGTOYKDlKf/i&#10;h0bd3e2r5l5544I1y/xuruIv8r1D5UYCBhjjqWzGa6tGbmBab9EoBpjTnlmVR2d6yJT4V572i9FF&#10;wc2Wx9Kq5dcM/72/vbgHRu8gEC5GS27nUGTxgficvkjRrexZkNm/ILenYJZ20K4U2EO9uODyYPE4&#10;l2oQqd+0eVQL8PIVjkS9aLqG50WLwIQZ81L7g1ljvWXoYsFqDxGbWmalbyIpeEBWHhEMts6nWRYW&#10;Q0GWfPlU+lA8kbv5louWLGvQc094O+H2oBv19bXVH59weWZvPGk1wGhbxPiv6gTTGRS3EAgYlZcg&#10;ajmTb7PxCE/ap5jN+IyvgZxDQBnGaicaceJh/OjgzpyQ5wGOTvH22oWwcKLShRULy3SuAFfSKBC2&#10;08ewGgViTxW2il+Fk1UYJGFWjmF55W0AVpVfKciKsCQrshVgrZ/PJOgHUuNdi1tgMcF/GHIJMXOX&#10;LLE4EICWPJpsgbD4GeUADwZ4JODp0qdErxculk1hZnk0J4GtMtbhlyfC1wqVcknJhKeFX2vC4vEa&#10;EBFLAXQgJK0aAJ1bCPv5z38eLU+iRcwqEkwALvoE9qPrTwz4oKv/4R/+AQYdLHvTTTfBnU/FwpqQ&#10;A0bQHza6n06R0SMdTKaDiQORrh+loj2rL9v03vetunBpkQaC9mgwEqg4WO3TCGnnNFKCH9NkWc0A&#10;fvOFPM4G+HA0Wi2rTMt0Qasgy1osNy2cRBhbBKY1nvStq8FKvBJrH4jPeSHUciBQjQZ6V1V7lpX2&#10;lw+js0DPMcG7jCcvxBrGH20wYiQSWoaxaa1oGrafcAkGoRr9AmLqmui3RgZC8b3ban0RDhc4bfRl&#10;jZtag2CNOzAPRRhHtZDXZSebccIhM6Q+++zz+/c+c+0NF61YOU9Y94S3WQh7wlV3dt1oWjlNC2GH&#10;1kfGZZx243plkq0ylYbB2fXes6WdrYFXVgNGYayWA5TCqY8E8loMbaDoXCAw5O+EUwNlMlEJVdSm&#10;VQ/MCcl5c6Qn6fQ2KcIy8YM4QQDWFSs2OtBp2tB0BIxi3gQxCbeq/EWpWj1agVrRYGwUBrSBtwTO&#10;GL/ziQRPFPYVhiANeFFOtYSS+ZP8KQAJsAcCDchLF7/kQ0ouccAvZeBXYFqkrzQyZRlWzwdz1Zaz&#10;nohVASy6FQrR64gnBhZTGyhCEBUM8I1yp0yUZje1H62IZFEn1Q5+AazUEjEvCGBB22PpAoFt1D3l&#10;HHZkNP3c87mtW8O9R+JlGqdBbGUHIIjyKA3SqI3iqssXKQ4DbxfPW3DBitZ5eJw4VKqOOP6S4z+a&#10;L/XkCocK5SMVf78vMOj4B3zuUDAwEgyOBsOjBLGq/YbGQpExNzgSCA4FXHZ8zfaXykeKpSOlytFc&#10;/mAufyid2Z/K7E2l96Uz+/gdS+3tG9mbGjxc6R2K9mWT6XIlkD4Q2P98dltP+tHRsT3cVa7ik3jA&#10;5x8gQzKvBPqr/gHK4PjMgdl9/RWnr5Dv4VmVam/F6eWSLzDgBk16dCLC4XIkjKuBfCCQ9fsyaAsH&#10;/HhtybmBQsBf4MCHExdf3g2Ugm7ZjaYKxX7sHtHN6T26e2h4/8oV81ta41OblJ+KtjnLwp6KWp6J&#10;Z5ScERZWngY3mJWoGQGjVlBOOQHMAVndHbP7ERoYpZfZfbYGXos1kLfcQMZBfBEI4mWu5EsHHGvD&#10;MBPd8jjyeM1BWJAW+qOEsAKGAmHBDWIWLc6wB5Z6FOko9CnsKPVWcCFyfwCror8SawCXWFg1CWKK&#10;+ETCLkIUN5mEd2NDxI/BFgqvCI45zy+eQRH9QzcJFoM12SwSBYbiSEsbD1JkBBCqqF/xwZSQA57L&#10;VeFXfikbv8BcNqk3WIzOO5JeAJTnAprBtbwj+Uijl81qDgiqCklL1qzaEBqTcRhvSp0QIQwICyy7&#10;4YYbXmvRuY6jr5nqVVsSsqEOgfscwKYTqo0mce6557IYII614bvTw32PP+bbtTsxMBQt5KST5zfh&#10;uIqozbPeJXJWqFJI+wr9bro4P7jgvHnNc2DcwaC5QqnfKQ9WS0O+ymjQzURD+bCbDQYyrj/l84+6&#10;boo9GMwEg9lwJB+J5mOxQixaDLlpn2/UcUbcQCoUBDKOOVWOgYyZoJtjDwXNsd+Xdqqj5XJ/oDQW&#10;y5ba0onmfEOpmuuP7h9O7v7/2zsTKLuKqm3f7ttDZkIShiABlIAMggqIyGSQQIAgIrKi4jz74zzP&#10;w3LCaTksxw8RFWfBEUX41OUnvyCIBNCPSSLoT5hBIIQknZ7+59yne3O8nU53Op3u3O5dxsvpc+vU&#10;qfOeXbfeemvXrs6pd1LazBld06Z2tLU93N62dkr7Wj4pp1pZTX2aK6s5aG2mMmuq/OS1PNjctIpa&#10;URmCXsyaQYzh5unTiYDB1jLrWrljCzftqLITWWVdpXdtSxuLIB8u/jWvaYbatqypNK0mqnJPF6EY&#10;Olpa1nesv//W225as+6hvffdh8Y3nPey5fIkhd1y2I5uydXKlGKZYSG74nFemw9l+WQLUbVCjv3P&#10;g0G/GOyCPJ8ITCAEYAEM62gmzThvtdp0xp6/8iMw6Sgs1O26666DwsL8Dj74YCisa+pjijN4Buh4&#10;Xv3MMAJopYiafpKglbfddhuCq0FbdSpA44SaoO8S25VZdRJ38YDEScQ2UvmrhQsXwiPdUovbwQL5&#10;lDHrOQBN1MkBygsDhgpzwHnqABPCfRaurJuBV+ml6uZe5HEZmT/6+kXEJ+QVvwK9HlWLnTw1g5Kh&#10;bNXLyx4Fqol8UgLPrgoLI08KO2T/Cs6uHeTFYUXsA8ybgsXusXAvYqM2VXpaVj+0/u8r1v/v9b3/&#10;+ldbT//C6PK0eO2YXS7uqLas2XnBTk86aNtHzceJoKnaigbbub4DQbfYebUIlFWbVSheZLE9R9/u&#10;VthArQKF/0z7lGLyvibP8ydvs3Asqc3it7VN8WS42fQ527S3TGuZvm3PttutmTdn3TYt7dW1O3R0&#10;7thdndtERK3av2I2gQOKx42Wimk5joJ0JChicbC2EM+W2iYLBJDDx0VHhYKi96vXath9LbS2Qqy2&#10;tEuMiwVgNbPsWzlHNhoR1khYN7Ad8kVs0QxJYbcovFl4IpAITHIEJh2FhdtBYRG94JpQWIhmWXHE&#10;Guwvo9fkmK4XXtgfJX5VbPqKtInwKUHkQrp2HABQHyEiUlUKR3N1h2KpJ1+pv3qMNMsnBJTMdOdI&#10;ufghcAkRsijBVVlkIDMkGG9XemVW+uM6uc8++3AV94U9U1W2eiKIAXdnbhoGyQEsRKlV1wJDfcFE&#10;OWk0UJ9RXRbSoGOADhWCoCukjx8UNpRpuawUn09VWDw0oLDwhmOPPZbKT/KmtfHHd8yA7WEwMDbY&#10;P/HRMLMDHv/EudvPK7wG7rtnzbU3PHzNX1vuuH27wglUx89SqSUKu27BLguefPC8XRYULnzV1p5K&#10;c093J1zVMMDQ09rWVkUkrVpU1uL18n9ZK47Q/A8Wi80UIV3Z8oANAmCVUMti2wEpa/FtxLIoIhbP&#10;mDqzfeac3jnzHp47a83M1mmtPQsqvQuamrclIDystyiQ5NZcNY+ToubcVNLsjQqf7Fm13RVmwnYL&#10;o9UtGyfYWt5HthpxNGWr7NvYSwrbT2SNF2IeKCxmnxQ2G2AikAgkAhMbgUlHYWF10AVUWCksaijd&#10;qxpPvOnoL+0ydSEwgJZruUjGH6DXhAdA2pBFKQqiCd0kwUtgky6fkiNSeCyFqa3s7ltWBd3U3wCW&#10;CQXELWG//fZ79rOffeCBB9IHQ1Uf97jHsboL2krcJRLMFWYMwaV8+CveCxTOojQShUB55c1UgAVb&#10;LseRmMYirfD3tRrWUAorMS3z+DgT4ARWFmjiSSENOBIQVCEp7HB+MoAR0q9Tsn4m2CQAPmr+Trvv&#10;ufus6VObH3xw3XU3MN6q3nnHTPxjVR0HUNiH2lpRYdcWFPbJcxfsjHsHK7O6mdqpFkum5Kys3GfV&#10;PnzVSGoQxFq8gRqDZc1ULRVSbP8/DLa2Fgu7rZHR/qQWq3raPq19eusMVNjZD24zbdXUanu1e+fe&#10;rp16uqathzoXo59a0Nna1lyF+oufvwsH4anunKzlsx1DQZqnFXuDUR0HTkXg2toYKlhszAkYSEvN&#10;tW5mNwZaqNoM2xjypQo7HFPMPIlAIpAINCgCYx4CYbxxkqIVZKCfs6pHqjVGimzkhP9BWOGCdqhe&#10;SAbIH5InAioxsAhrhSMjB3BNWCaRrcijuypMpRyBS+4rs6Q0CYS0wGLpd+l9IbKUhrZKtAGILDGz&#10;KBZFVnJM4hb6sFIIfyL0knSuhU9DZPVVoD5QYSqJLBobfbnJggu8XFUWHFdkVFjDqSC8COSvgYCu&#10;CyQfMJ6rPB4Y7xe+ld7fwQ+Vw+R4jyeeeOJJJ53Ei/jpj8+78s9X9BA6AFvrxR+vCCm1Tg1zQ6lg&#10;ingkFeGlfDOwv0JbLSbxa1vITmkvpM0+kXX69G1nz5k9e1v/sQ8GXHLa1OmFI0HNErmw5j9gIIGC&#10;xYYEi/G40FACaoGcwW5tNbaOYkDE3doosMoeBLQ2YgzU5N0ijhtGS5PBUPnUhmfOQIalDtO4pODW&#10;zXhR0MT6tmU2FofJ4VbhCNGfQpct26SNyCmFrfTdZ7USgUQgEUgERgOByUtho6tzuZKkzc6PPyV2&#10;5SQ/cy6efpQOGLIIU4RuQhN33313KCbyJ0wRDkrvrq6pT6oxYg1BFTFlZX4u4aJwJ3ZVm4LUylAV&#10;gynNWX775mDexvaSj/LJn2SjBPgB2h4KLjxYek0lqaGbIxgMQYHWpAob9FReEiw2wAmgREkKK1CR&#10;OSnskG2zUENbW40RQYIpnnzyyYcddtjlV1z2y1+c/8+bVlTggoys8GBuLtzlB0uPhPcvvEILeZIz&#10;BeGDgBaqq94BzNEjcxY0ERbKP07yr+YtgNsre7wWu8vCPwsiWy34qzItbFIzCJNTua/JsMXcQk06&#10;bdEkapvCFkFcC2fb/tKoBrebvU2xYJHkEkYoLM1HFZYyCt5cq0D/Z3H3IKzy16Ctisf+K2pY02sL&#10;4l6KnRw2PORbyAyJQCKQCCQCjYvAZKSw9seyVcmcwf89qfoYdBB26A4FITUhQdETo2uyBguCyCdE&#10;lo4ZykivbAevw58LUyiWuxiBS/nTzQ5caGUMAR1qlbKogL4KrsoKv4UIhsCBdZYyciB/tf5yU8qh&#10;Mi78grnqQUud0XF1MJABK6/6dMFNw5rLsjQng9wboMBUpjiN2wzGvuYBoCMiKsBIg526Zk6dcdGF&#10;F1x0wQWV+x+A37W3tbLVFWEIBkvSSx2ba9tY1YTY2votZdFiyVRNLu0TZfFPraVwcVFnVV6NKX4y&#10;a73BILUWqSQnWXiFq2zhq1DbdgsiWfDlKfjB9q3Pgp7SImCr223XNzOANcJiOcN5oxTrwdIv3/Yx&#10;7j532JLmWnbsqS1Gq2ex/bbct8EeX8dMwti/2bxjIpAIJAKJwNggMOkobMAagqsKovwviJonZY2x&#10;womulP5Vz1cSsisyJ7omXXL09y5ScWFKsbC6P5pBBAqQegZFdqGYsQ7cxMuIWu5GK9nVG8FYWgar&#10;NwSsGp4dPGVKLzjjAXeHkcC2qSQk26Vj1BYOIYtVuAriLjIS2TqUJLhBYUOQDnHOatTN546NBTfo&#10;XXxT0LhAFStavHjxsmXLVt668qc//vG1V1758EMEtyq8VUt+2vWP69Cj2KKqtolVnzNBzSjMqj24&#10;hk/iGKuyPFN2D6AOJs0YG0YuDb9Vz0gxYao19bS2CQgUtratF74FZiYZTm77HTDA7WGueA5whm9r&#10;ymvRNLRAaxhsO+i1xqlRhWnVjmtusv3/+r5y59taknPH4zeoeWS1E4FEIBFIBIZEYNJRWPq2EA6d&#10;PVe5lBGWlUi+0knUBEcM/wHjDNBPq5/R3caUrRtfOVUKRVD94qbKpWqxxDEI5dXgXJyBmJKB0mCr&#10;rNMiVhcBCth8iwO3SJC8Kt9yOQfSa50Rqaoqr/Itf8IS9Jp1LpkKG9wAPgG3gFKQgYrFWq4ycw32&#10;E6yUM2RWuiOnzq8+e1BnJ3AlE0Na3iTPAIYqhUHgOEYsf/YrXnrwE59401/+8t2z/2v5iqv/3dLd&#10;0zqtu7PSWS1CruNUUFsixR5bxQ5dHUQu6O5Y39zzMMRuyuz23iKgKoV2Tykcbfv4ZcnnO+isJhFB&#10;Bjww7IBfYcNYiEbOMclJBqVc8hA0c2p728zpM9nPC98BFoBV2yvt05vaW1qhybNnFW42RRTkHXec&#10;PWfO9FkzbQiF40G/B3DYm40uBOPCbbZEtR0HOoIqWmuxp0Pxr6e3i388awFGcx+MZNP2HJRmSgQS&#10;gUQgEZjACExGqiEtozvUG5UDuk89O2PungPF15AqnfCN6ELhn1fmbXJc+nt7ert82C2FyIMVWfWO&#10;VXmVd8pQOU+CzrI/wooVK4g2IH+VvJo/tjOQpyroQmfJxoV61uoXISdQjg1iHaIs9ILq8ezuceBj&#10;lllFEP1gGAqHfTpf/5xyKGpJW0flZ+KgJxzwvOe/aLc99/7DFct//rv/ueGWW3B1mdUyrdpdbWtq&#10;7e1u7uqpVHsJJ93c1l2Z0l2Z2dY6vYWv2LkLD5KOzu7OwreDTLUU2mRZI/dkeAjIdLXneLlGzJB0&#10;qrzq+Vo+VpT1Ki4vAmuwQKw/KeXqLRCSf9hPsFKHRpqfTSlSefgUjxMeLz5d5KlzaCl/NSrvJQtJ&#10;BBKBRCAR2NoQmHQUVt2LBG/T01Tx1TNlohkOsvay8leS7q3hBqpTY1DGEKvUrqSw4ZxH+cZqVUx1&#10;NwS9BTigHKpBfSSs5QTldT8FKawkWBWWpyA/sTDJIB8NbU/dVE9HJ3ZRYfEoMPgXMhtflamnFDak&#10;aKUvT7psS3yoZDj7QlDkQGUBe2uz8gaqz8zpU0865ZQnHr7oltXr/vzPO1euWt1JyIHeTvZvh7U2&#10;s8Ese6A0tbD0Dvmxt6e5qXN9paOjsp6dq9Y3tzRVUUNZ5MQetSX+Wp6Ul036+spOBTH5LhdUr9V4&#10;lGZVauMYf4HC1GfOlMUizjN4Y7kWNoZ2i2mFz0AMAoN9OuMftSoL+UFV6+isj8NnUNVg256vc8se&#10;SH8byAayqolAIpAIJALDQWAyUtggaoVcVVNG4YJB1+wRXeZV7i+jo6WzLC+3cj1+9PrSuxBri6Xb&#10;/fJVTNnLlV2SFTqZnbRiGKXJLMkpdwz6qHIM5VWRlUDHci7X7iiPSStjgtj52XB8JI8RjmC3isSU&#10;E8rWQNPxRlabzzKGKsGW4PmB/GM4tph5CgS6enbedcH+Tzl0+4V73V2p3LquY/WU9lVt1bVNPeua&#10;ujqautlTq6ept6PS091c6Wzp7eQtEzigwgR6b6HTToWcInsWGwpIE1VbtSs+++IJGNu1Zpl92xnU&#10;3APKS6nMqWts+BLEMZ4FRVSsGoV1gKcKGzMPuqnEiCgcchxflWtlxYLplu3nEf+Bfrsqq60hLYe9&#10;xcFAr5i0rkQgEUgEEoEJhsAkpbChxTqT7pIpiWAsXZLg8ukrV2WMg1hRbp8aSTFVBUvG4CS+Ipb9&#10;esxyluVSCatCrP5/5Wxxd1VbFVmEWPNzbVkwCzdHT25wiTc1DFddmEod6awTsbi7hEZHRnm/Gjb1&#10;MRm3IYCdYO1k7B6nRvsOPPjJR590Usu22161et3/rlt3y5T2zulTVjV13d/btbra+3Bz77rmSs/U&#10;9rXNlbtaW9cSwW0aEYLb2Eagq7emkf9HFKpi8KUpBpcNHTTiEji2kbAasVW26rFO1eXj8JOBCRel&#10;FayU3RSKu4RTigS0rvnwZ9w9GLbeCAMHP2UKW2alMVKyKDVjj8MhISYQxu7d5Z0SgUQgEUgExhCB&#10;SUdhA1t7x/BPhRQa7go2pgsBydlJj2NRl+JWqKcek80gA87vq2jylbIo5EAeqUdB1IGr9L6VOtu7&#10;k5/VYKwYM3EMvaAoxU6DyxqRwHqqgYXAxo2MZyTnKK/+LjOYEMmUxPwziLI1LE/dhsIqLCbqTH1i&#10;r7LgK2NowBPuVni1Vip777XH059x0t4HH7SyUrn4wdVXtLSunDL1rpnbrGxrv7mp+s/mlltb2m6t&#10;tq3o6r2+uXpH65T17dObW9l5i+aMxtlLQFd1TVNInr7lSPFtDLc0HumsC7BCteWgfKy6T3RYAsg+&#10;YtK9ffszB20NQ7LVmMptRweGcqOoOw5W6vmBmR1uReFlFpta7IRrHvlAiUAikAg8gsBkpLB2cnRv&#10;Brpy2VZE0TIQrGxMiikfJYX6aAZZnbojf+qQILkMfkkPbZyggRTWa3VsJYVLLpmhEe62BQeFRgTx&#10;tbe2Yy531fxpNbiW/G7WZQwj2YmZpTIcSE+j8rIcn0Ju6i1k+foPuCmDKJmksPoPCFdot0kdRvwb&#10;U2yzVelhvf/++zz2+Gc+Y+f997q2qfLn5pZrF+zSuXhxdenSjqc+teOpizqOXLTm8CM6Fx01b9FR&#10;0/fdvzJ7XncTb5D4EojlkMq+SBFlthpCbPgxR4SsoLDy1GCrSqrBdMvHtcCy2FL/lrcOzIrtZPuG&#10;fGUENM6yGMyxhHiDY6cQWR0ExtjPAVt5isBjT5bZeV3rGPHryAsTgUQgEUgEtloEJh2Fja6O7lAf&#10;Uw7sXPmMk/bEkDMXSNlTymghcwbA0j81HA+C4EpJyWnPLVmUFjjdGZ2uJNIwBYapMhItf8aKrpB1&#10;uba8JFxOLBeXaFIsJ9HPYvtZF4PXCVc+l/6samOS2rI7hBUzeT7ii1nbSGpj8UQ+bMqxI27weAIQ&#10;KIt/c+bOPuHEpQccddRdLdXlD65afejBu778JU9425v3ecPr9n3j6/Z9w2v3e8PrDn7XO47+P6c/&#10;8dgls3fauau3qburm8n8Vhgs/rH9KUieBDQGVLGWyzMRYCvcTqS8ZtPwysfFnlglV9cagX1kWVV5&#10;DKP9eMZKyV/lzWU+Wsd6tSszq90GhY2cAy/3TKQRv4i8MBFIBBKBRGArR2DSUVh6zXAPUIWVNUrX&#10;7GWDltl90gEHY4vdXPX+lMg6kx6LunQYVcuU/ElhOaZkDmTDfuumXAYcICdfQX8JB0to2Lvvvvuu&#10;u+4iWpZ+ulJbObTV5qaSV+5Iaeivbj0vHZG/UhPFV7my6qncWs8Hqx2YuGArgsv6p64Raswq0EFw&#10;ycCNhMiiZCdbud1vtdVjPNXT3NoDHexpnj9/t5OevmzPgw69pbv3f/7+/+6dMafpwENmLHra1CXH&#10;TT3mmN7Dj2g9+pjK0Uu6Dzpg9XYz1rY1dbVO6WyeVm0vArrFaq1whvaMYV/LO3VJJcvOBsFZwxtB&#10;xbTsCdNKANrWatdUlpR1N/HOe6ZWmqod1XWhkoaFyETL5YdlFrptaf1f+ZL4yjflUC3mPaK1xhBL&#10;ohztN0jzVvuis2KJQCKQCCQCm4nApKOwZbxCMpSoqfGQVFuljBz7rauXdDwgp5zS2Fg6D+jSGuUb&#10;7kqWSZl6I5TVyhCKvIXF8glhZakW5JUEiyXBYkmEzfKMkWKpgAVKiF0xJnuWksb8frmbj/PhLWD+&#10;kMqUoq18BF6Q+yrEBjkoa7RxubfWNyPTCBBAEu/uqTlm1DROtgV+xjNPnjtv3gW/+e/v/vCHD9x9&#10;V6W9ratjHdFfq22tzuL7qoMLKnOWWWndcbgNlEmtImssOlT1VARVp1eq9y59amixLVftLyyI4Vjx&#10;r28cGOqpt5A6h1u2JWiWg0Fk27TpaXhBZMPsLaFMZ62eqXw8gheRlyQCiUAikAhs5QhMOgqrwqoM&#10;6TH9vzP4Qbz0Hwh/AJVLe1Nl12C0hnR1rl+/AgkExaq/clLyKvkrT9zbJZedUyWjehHIWSWs7MVF&#10;uq+WOOB2lBb153aQAzxfXXyjWBVcUyoQ9Q9/gNBi66Qvq+3jh+4rvQ5OIG4+Y8AS+m4551Zu/Vth&#10;9UAPwii36+3umrvT/FNOPfWoxUd3NTed94ufX3zZpWzP1dTW2jKlHWGz5qPd28M//les5Hokpu9A&#10;x9CB7qGKo+GoHdHfYn7fEVfZEcUzwWtZP1bct3bb4r/Fvz6rDhk4XBTKIu5wjETrssWFucZQ0Fbs&#10;kCzmEMKYh1P+Vvj2s0qJQCKQCCQCw0dg0lHY6NtCEFXLKRNZNcVy9wmgalEqQ2qrIXZGDyqtLPej&#10;MkIJLsfBO+MNOUUbDoixYiYUYnWmqK0Ltgg4wHSwlJcS+BOioGuszNK6STpDGS0rqbLSUIKD8QQ7&#10;l+xGIUFcgr7IIcIZQwYvg5HEZxoBAj1dxHsttM8C3tr183fd5fkveuERi4++8ZabzzrnnKuuvrqp&#10;hc25qrXYvOStjcSwuhp/5X11Mn6p6bgbTBuskmOSGN1pNiqpwV+1ak8WlsZSrmL9WKX4x3/JWG2u&#10;tvb52ob46oKtgY4lYW8bgSgapg/i3SX32m00QL9N/joCe8tLEoFEIBFoXAQmHYWte1XB4ej/IGF6&#10;uAa3s7MMISoyhwzpmejmBxJfilJVLdNByZ89NJfTwcfaLCXViMfJAcuzImAnUivervJXBVdK4O7u&#10;kBTFSlslItKasv+ArDSe0afT65ED6ylRKHMIXR2C0fqVWq9eB8rYG6Tpjds8xr7maKxaHdImhgW6&#10;eAs85fDDlp323MfsufC/f/vbH//8Z/fcdy+vljesGF6osH10tzj21W6cGvr6yilspsxTnfonhRdB&#10;fGvMrmZ2CqPGrOxqaa62FYJuOQ5xmQGHOQXR3Di2Wm+kaC8eRGnBbpO/jr2t5h0TgUQgERhfBCYv&#10;hZXbhboDaeBPvVdj1lJ26FooO0velo6GIVlJOPgsBLCa4CoPjsl3GV685johNu4lh+CTwmPPJPmr&#10;i2+M0xkxYiWv4bRgHSzBDj56fcWq6PitcJmaB0cP4isp5xJ9IeK5InKCrhf8WfavEM8Aanwtu0Hv&#10;zttXzK4x0QpjC5wEWtrbjjv++JOfeQpv4rxzz7vowovwMmlnI9niXVYEvXheXhovrj9ucXnEFcfx&#10;9jf4bZm/hoAaC7nCTmqDnlpEAmpQ3LSQ3tn4ttJSjMccDoWdBxktn7FB1fHUjbyyGE0FeS3bcxi8&#10;JcQIs0FtIKudCCQCiUAiMBwEJh2FtR+Vv0q/gt6JFz2rE+563YW6KUuIbrisS0W3GheWu20jE0kK&#10;67hjXKhK6lXRASuOlglB3VcGG7LOSmWRIShCHJQpiyWXqxQPXlazQl4Nb+AgrG5pFkkuqwQ7HLPL&#10;PIMigHNAKYa/vqUdXZ1z58xdsuS4Qw859Mbrbvjm17+x/C/L0Wn5pwkV/2FxVaHdFh6xfWa6IZYa&#10;9x34ZfC/siF5EmuJILJSW/gzOnFBYYvlXEVA2GJt2X++/LDn8nivbOEbobDxVYweHYlFUcGAy2PC&#10;crtLG0sEEoFEIBGY2AhMRgrrG3UGvDxvHn2h3q6KYXXOoOTxwvIkaXSr9qCKo0pWOgagpNZ5IwR9&#10;DCps125R0uggzXW1pUxlWren9y4RO1NOYwdfTkFQuIVXhdQaem0ZEBlDOA/oAmvh6s2osCz5cksz&#10;jqUX8ewTu9lsuafDtgqv0mKfrcIgcGytMchirHLoUw597nOeM2fbOZf83z9efeXydavXVmrrucqm&#10;2C+C9/mK1NmA7y5so/wUA03FzA7kvEuw2GL8U9sJrPZNzdyKsASy2Tj1SJAEW00w2jA/jX+wFFUK&#10;aT+UV7+yycRnXTk5mtpyVpolJwKJQCKwNSAw6ShsyKuQM+Nh0RcatNWkmmjnKpclg54DMjwOYJBK&#10;uaToRO3jWVYVgqgFUhTncQAgp+u6VEBdLyUXpBzOSD2VSGMFjN0/nxbLJ4RYJcwlYhTCTcu0wMt9&#10;hOArPpc2x00tliQ35cA4YlAWa2JVXW1mBXS0ADFwC9rqLaJYGU/wnq3BxBurDk0t1WKBv2v8sUx2&#10;EMA2CFPQVJnS1rJ06fHPPe3Z67s6zv7W2T/95c8qRQi1Cu8IFbzYJ4tIW1y0vqtzTRH9LWYYyvSx&#10;PNwKmy9n8IV6hszllXkOUSyhWMSF3ksFcNntcyYoyGRcW+ayYSExWIpbD/Z2op6Oo7RADDsulMI6&#10;ZCIFuy175ngyUyKQCCQCicCERGDSUdhQK+nenCh3t61QEOV/8clbL0s+Zf0ypmI96SUqVeUIA36r&#10;O0Gsj0FDdW0Wic1g586dywEZVFg94w6x4QUb29ZDWEn8ybdklhDzJznjFgP9BEKU8nGkOBICxTZ5&#10;hn9G3x9KWGzuELsqKNBK5UOvjXImZGsZx4cCbd7ybrvttnjx4sMPP/y2224799xzr732WqqEUfEW&#10;HGu5JDEcsh0mhQGPoP5hAHUHtgt3lO2uOYoXx6NHGYMuRysrD5aC4Aajtc3GqsSg2iN45LwkEUgE&#10;EoFEoCEQmHQUtlCKaimm0SWyrsFSuFKCCvknWJ29uNPodTzPYmWrykLhSxAE192zIKYw1B133PFR&#10;/WnnnXfeZZdd+OQrI7zuuuuukBXOkG37WtqhP3FsCC3YqkotVZL4Ruj4cJ9V1vWJrHCcCc6tgiUf&#10;pTTpbFyiTkwySq7cqLx3FwMAHWGVxEwNYfqNVckYVBx55JEve9nLMIcLL7zw5z//ObtguBObvhzx&#10;7urU0BjABCMc5sHgKBVBEQrzqzkQFG65fQG+hllwX7bBKLINTTssK8f6zJjCg4IM4RFUHnDGUzfW&#10;u87aJgKJQCKQCAwHgUnHNoKhygnoIGVpbuJqOAIJXyxd4lsyy1A54E937bKEoML+GfP1Kq+GGYJx&#10;Qkx32mmnRz/60QsXLtxjjz3YdWnPPffcfffdOfAYFsvesLBPxFQICiyWxMlICxYsgNRut912CrRu&#10;JEsvziUeWJPgkXVUso5b+0SSVxXW8L6V5oqM5F6nAqMTRJI0xI5lAWwgMxz7yzzDRABb0iYZ/yxd&#10;uvSEE04A+XPOOeeSSy5htwvdVMjAWzaAgPMAOpzUBdAY5h3NthEVtlhAVsSF5ROzqx2PXjhgzcmZ&#10;Af0ZSD5jfBXDs8hWnmrYpMfMzIlAIpAIJAINh8Cko7DRMdPtycmcGXeT2FAZOVB3ZCtXXD/5UyLr&#10;VRE2K6iebrImdSN4AwQCcgm9MLwrvBP2SYKF6ELAGSRVviVFtCwuNCdsdf78+Wi1MFfoL7wWCZbz&#10;82qJC2En8uyQ34J2x/awoSuXZbmY/fdZlFddwRacXqoaOIT/gIjFp3hKW31qN3lquJbQEBXWMxXD&#10;eNaznoU7wY033njmmWf+6U9/0pNEAhfMtUxeg4yO1mPiQ0C0r5oGWwQkKFwKatt0bWr5g2m2A8XU&#10;mEOQuZJCmeam4UUgRDbVTa1M5k8EEoFEIBFoIAQmHYUNL4IQKdV47Bcj3Kl8LvQeJ+tDUnUSP9xb&#10;ncQ3SgDMEn0UeirXhG1APfEHIPGnGxPEbgV6u4Ybq6othVACpUFqOZDySnbd40C+63adLiDjTz1l&#10;LSoUOCusN61fkdk/KZbCI7PTsuJQpuMRJqyOMaiNyVn1AOZeXK4uy2CggdpAQ1SVYYMypD4bhxxy&#10;yLJlyxje/KqW2IiYN6vaiq2GbZdJ3sgeczCK2d3b1d1jsILaurMafR1F1hitrzwfor8vXzknYB4z&#10;hHNLjNlG9rx5VSKQCCQCiUCjIDDpKGx06tE12u+6hF+RNaIWSFthBuo6ij3ywrpVX3A46CDkMlZo&#10;KbJCExVZy2uzpLDyUbMZsgAWEuyT8mWxclO/8lsPZK4kcvIsViySDJts1rMvlmd/wPmgqkqtERsB&#10;HqD2rFvFwFXtOiqEs69uDFKrGBuUwyk0SjPY+uvJq7SSTqZjbDjFPuMZz+Bg+fLl1113He9Rqygv&#10;aSo/16b5qPbnHhQZotDy41Flp9vmagv/L7Y5cLPZUUncN1xxNGBHibLzcCEI3+5Qbbf+V5k1TAQS&#10;gUQgERgVBPr2HB+VsraqQmSc4RsXx/fff//3v//9r371q/T6Bx10EM6p8teI18MlSqGwwyCUrpSS&#10;O8poXVYSupeCaLBbAwLYreqcqndBmf9JNVxNxbU33XQTtbr44otxc3znO9+JSoq25L1IEu7Y9Iur&#10;8HDgQb773e+uWLHi1FNP5VlknD5p3Isz0lnOlP13w4lC9189EPwsByvgjI9QXlUTL1o6RQa4ODmv&#10;uOKKf/7zn8ccc8xXvvIV3Hy3KnsYZmU2X7Yc5o02NRv4y94UYjEMXtPll1/+wQ9+8Pe///0RRxzx&#10;yU9+EmmWDHp01JUfzzXwq02tifl7Kh0s4Kquar3jrLtWXfDg/F13mPWCbXoXEWdrdPa2iApHQ7bm&#10;2JtOMhqkFqgTMDkdyGGH119/Pe3I1r05acT2MNjvz+ZUJq9NBBKBRCARKCMwYSnsYK8Zx9azzjoL&#10;snjzzTczQc/kvuSVvlA1UZYQTgIuk1JuLK+D5hIJaCyf8k+47wZvzbXlzjguVP3l8/bbb7/oootW&#10;rlx52mmnve9976NuA8uhBHx2YZmIbRywIB2y+Le//Q0Gib+silQsbXF1F737BusjnY1L4k9J8AZv&#10;vZHz3ghsoRcnnXTSpz/96YajsGWyskEWODY/HINxplAftc94d2efffYZZ5yB58bb3/52HGTR7C1h&#10;xNxrmI+5unndrOq01tubb/3Zylsuun2b7efuvmzhrCNmrK3eP8wSRpbNIMrhDhuuPlq740wo7J13&#10;3rlkyRJWSY7sLnHVqMM4WkOIzXyuvDwRSAQSgQmAwGSksD/4wQ9gsVdddRVqFpqNhCBEHcmBjBba&#10;ynomXnMs9o9JUplEdEhxfjB3wKAdcWGZYlINuCMBknCZfc1rXvOmN70JDXgw6qkIx1z/pZde+pOf&#10;/OSaa67xQax5WW9Ted0kSloXxyCu3ch56a83glszwf3qV7+ahWiN1TxGnayM7PEHq4b2Y5lanX8y&#10;kvnABz5w/vnn77XXXmix+F7D6pTeR1aBYV7V3VZlTNZyT+WByx58YPmamXNnzzty+8o+PR29Dw2z&#10;hJFlC5/sMHVxCFNnDHnffffhunPccceNowo72NMlhR3Ze8+rEoFEIBEYiMCko7BQUsgr5I8pbxSd&#10;YAbRtYS+JUuIDEEQ7TKduAwm4YH5N2hnQWHrKGa5S4Y0Ezlr0aJFhx12GMJqlDNYmffeey9PwVIe&#10;fQDMP3wqFpJzmZcPRlUHazyQ6VDFjOjE8rV99913S1OoLdGYhw/dlrj7xsvETsqvKYgsB9jzZZdd&#10;xtw6UwoMIVyJyIsYlUoOZnst1fbu3s62rqa2e9qqd7a1Tp3auVPXfTPvw+NkVO67ESofdhsgeEaP&#10;AkMTsNBt7733hshuJmUcdZPYzPqMCrZZSCKQCCQCEwOBR6SdifE8Qz4FYiGzrkx509PTncC69ARV&#10;xbRTDF2WM+W1XGXOGq6udZdshMIGzS1XskydOQ/zc/Mt41KVVV6v0u3P8wqfg5FOKfWmUtLBANxI&#10;Xz6ReuU6pXNIcxr1DIPhXH7vjpSEHeaqqeAbHeGKMdrBHEJGq8KtvVM7eh9ubWvepnnW1PUzMNVV&#10;Lavv7r5rau+WjadW5q8Dn8XRlFvf6cC9mfY/7vYwWu8ry0kEEoFEYOIhMOko7AaFUk9GcNNytxfL&#10;mOrevV3pRmTXuvzSzYE9YlDhICVlpjuQwpYdHqywzrgDa7Jxgluu3nCkpsF4amjP5QzlhWgN12Zi&#10;JDMuNR/sXZRpa7g7O9YKUxT2sOQtWv9qT7Wjp6On2tnW0lrtqUVLaO5dU1nb3t0XOWEz7z6kvfng&#10;AZfjOv4cRQV6gw12M58rL08EEoFEIBEYLQQmHYUVONUaVdhgorIx/iyzyQC6jlsEbyhnIA/OACN4&#10;N3HrYCTlLryuO6/jpmVCU1eZglcMst3r6MpLyl2urXHh2kSSZkfwQkd8yWAUtoxnnaEynwD4rkr0&#10;dfMiRmaHm1BtRmTNle5KF9Fgi+25aoEIiA1brfTF0NiEojYl65ADjLC9UQFhdJvJpjxo5k0EEoFE&#10;IBEYAoFJSmHrUNnUCcc6ihaUYiNgD0YlmfBVOStfu/H6yL/DnWAjN90IldxUljnYsrA6zjQqvCFb&#10;7XDeqVZXtisjoOmFPBgVHi1s+4ZwBW0t9jQgKixGSVhYomqNShpsCKRPsLcoDzV5duPTbabnQF3l&#10;k8KOytvMQhKBRCAR2BIIJIUdIaqbSgE32DWWe1yjXymeDVY4512wMsxKb2Ylh3kXsiEEun5Ibj1m&#10;9x1+DSdATjlrncNJzAaUbWlTh2QjAKe30t1UqbI/FxSWbQ0KERb7RZrdsoEQhqipRDb8KzbfoSUp&#10;7AhsIy9JBBKBRGBsEEgKOzY4510SgUQgEUgEEoFEIBFIBEYNgUm3weyoIZcFJQKJQCKQCCQCiUAi&#10;kAiMEwJJYccJ+LxtIpAIJAKJQCKQCCQCicBIEUgKO1Lk8rpEIBFIBBKBRCARSAQSgXFCICnsOAGf&#10;t00EEoFEIBFIBBKBRCARGCkCSWFHilxelwgkAolAIpAIJAKJQCIwTggkhR0n4PO2iUAikAgkAolA&#10;IpAIJAIjRSAp7EiRy+sSgUQgEUgEEoFEIBFIBMYJgaSw4wR83jYRSAQSgUQgEUgEEoFEYKQIJIUd&#10;KXJ5XSKQCCQCiUAikAgkAonAOCGQFHacgM/bJgKJQCKQCCQCiUAikAiMFIGksCNFLq9LBBKBRCAR&#10;SAQSgUQgERgnBJLCjhPwedtEIBFIBBKBRCARSAQSgZEikBR2pMjldYlAIpAIJAKJQCKQCCQC44RA&#10;UthxAj5vmwgkAolAIpAIJAKJQCIwUgSSwo4UubwuEUgEEoFEIBFIBBKBRGCcEEgKuwnAr1u37swz&#10;zzzvvPO8pqurq7u7m4POzk7P8OeDDz54xhln/PGPf/QrT27CPTJrIjBKCPT09ERJGuH69euvvfba&#10;r33ta/fcc8+VV17JwbOe9az7778/DDgOOPnhD3/4z3/+M1dRTm9vb9g8B/HnKNU0i0kEEoHhIrBm&#10;zRqydnR02Db/8pe//OhHP/r73/9uG49eqdz8b7jhhp/+9Kd33323l5AnmnBcNdzbZ75EYGtCICns&#10;EG8jCOiKFSte/OIXz5kz55RTTqH98zvS0tJSrVbXrl3b1NRkKfzZ1tb26le/+hvf+MZZZ53FLwUn&#10;+bb8a7I1vf2sy0RGoLm5r3XDXLFMHvXqq6/+whe+8NSnPpUzv/71rz/2sY/95Cc/wYxbW1slrxzw&#10;iUlvs802p59++pe//OWvfOUrlKOFcxWZc0g2kY0mn23rRoDWN23aNDogOhpqeuGFF9Ki999//513&#10;3pk2zre0UFurn/RBNO3dd9997ty5b3vb2y655BKac+SJ0am/D5kSgcZDgMaQaeMI0HOjrR5//PHf&#10;+973YK6R+aGHHopj8nCMTMvnqlWryHbUUUd9+9vfTmwTgfFCQJtErXHE9dvf/nbbbbe9/PLLNVR4&#10;6nve8x4463333UcehRm6wLKFo8WecMIJDMb4yt6ubPPj9Vx530Rg0iJAC+XZH374YT7/9re/LV26&#10;FG1VNDwJYQ1waLP+6Sd895BDDrn++uujOXPgr4Rt3zaeKRFoIARShR1ahaWbf8c73sFLfe5znzt1&#10;6tRQoWbMmMHFnKf7Z1zLcXt7O78CM2fOZIj8uc99jqv++te/OhRuvMFN1riREVCPCTFm9erVH//4&#10;x7HJgw8+mP4M0WXKlCkqNOTBXEOGwcK1WPq22bNnv/Od7/zUpz510003CQY2H84GjQxP1j0RaEgE&#10;0FDpcRBi8QV6+ctfvmjRIiYGJRzRcnkw3QxoxWixNFh/CpYsWfK0pz3t9a9/PccxMWgGzlByzhY2&#10;pE1M7konhR3i/dO1M2z96le/+ta3vhWBCmbAmfA3YuB777330vL5IZDa8kPAt/yCMLmzyy67wBuC&#10;TExuS8unH1MEsFJsMgbTeMstX778hS98IZWgP7NLIw/mSndIH4aV3nnnnfoeILXqJMPxEUccwUkG&#10;Y5TGeS08fQnG9F3mzRKBEgK26+985ztXXXUVKizt1A7IPoihKRMszAQ6UiUhwTAcldS+4AUvwAn+&#10;Bz/4Aef9cfCHwuLTnSANreEQSAo79CtjvnXhwoVPeMIT6Oxp5A5qOUDTwpvwJS95CT4Dn/3sZzmv&#10;dsW35OTgtNNOY+3XddddN/Q9MkciMKoI2GPROaGw3nzzzYip9HZ2Wpx0RQh9G50f6U9/+tOyZcv2&#10;2WefD33oQwzYmEaQqvJJp4hs86tf/erGG2/kvH1ednWj+q6ysERguAjoSIBu8uY3v5l+Z6eddqKl&#10;q6qQOPjWt771zW9+86UvfelTnvKUT3ziE0wDwmj5EXDUumDBAvoyhBV/HJRp/SpTItCICCSFHeKt&#10;0f2zlhP+ijs8WWnzdvxvfOMbkWaZyvnlL3/5nOc8B432ox/9qMu5IK/k5ODAAw+EB3zxi19sRMvI&#10;Ojc0Avi0UH+JLPorjgT77rsvx/R/klesFGNm8vHrX//66173OiTY+fPnf+ADH8CY//GPf+geQ05M&#10;+vGPfzwGH90eMw8NjUxWPhFoXAQUTS+44AKcfHBsZdklLR3Xdp4IJvq+970PMeWYY445//zzTz75&#10;ZP6E6fKVCzqhv9OnT2ewCq812IjLN/1ZoL2nI0HjGsakrXlS2CFevV6AuATwGS4BzKiyUpsfkUc/&#10;+tE0e4a8TN/8/ve/dyoH8sovAucZ73IVYYzSfXDSNrDxenCXZ9G9wWKvueYahlIve9nLsE8O6PDo&#10;uvR/xVz//e9/o8KyVPmyyy479dRT6d5wfuU8eTTj3XbbjQuJ2sOzcC29YHZ14/Va876JAG2TXumB&#10;Bx547WtfSwuFntL7wF9ZrUXL/c1vfkP8AZr/85//fHL+7ne/4yvDFzh5wmQLV0GCHaPaN6nFRgyT&#10;BDkRaBQEksIO8aYcreIyT7cd8zWMfQmbxRhXTevWW2+la9ebXh8juQIkgMTMrPO2mRKBMUOADkmi&#10;iSkSOZI/1WVJdHg6syq9MIFAD8cB3FSpFW+58EPgTwwbY2b5MyM3+8Ls6sbsPeaNEoE6BGiGZ599&#10;Nj0LDZYmbJMkQV6ZLZw3b55+sYw8CZxnUDy+Df91LuFaRq36D3DsVzb5TIlAYyGQFHZY74tm74JN&#10;l8JwgJ/r0UcfzRYGzL1++tOf5gw/KE7oGAjWXwSjFOXyl2GhnJlGDwFHXCg0MSfgWmZMNGYVdY3F&#10;ULVqjplVYBYSCqs2o91SgosUDSdJCRlhY/ReVJaUCGwCAjRMFlrcddddDERx6aFh0pxp7MylwFY5&#10;6dosh69EgCZIues3wn/doCKKL87V+FU4FWxCbTJrIjDeCCSFHeINBBMlnwu3Sfxw3H777W94wxsI&#10;K83Al32M6OaZ2TFQkXyXM5BaflBy+ct4G/lkvD8WyNgJI8RcCe+KkkpsY6wRE1W2cbilwqphG6Dg&#10;SU96klfxrcEHjBbJJ8euD8v1H5PRpPKZtwIE3IWEBsgn/QvdkyNMqsYxrTtWapLBiUEOgp5yTBxo&#10;gz9GA/exHNBuBY+YVUgENgGBpLBDgOWvgH6BtHwHrLDV5z3veZw855xz2KKTnxJjl5CHHxeDRRtW&#10;2h+anHjdBJPMrKOEAGqNJW233XYs52I9or2Uyw2dhaTDg5ViuhgwpBZdh+0PiDyg5wzZ5LXknDVr&#10;lnFkM6jWKL2fLCYRGAkCjCRpjHQ0NFi6JP6kRXOGDbrYuIRwWhYqbUWvxZMtuiRO4gUH2fVC2rJ9&#10;k5FJksKO5H3kNeOKQFLYIeA/4IADyEFcEts5n7R8mCvLX1j7GU6EBt5zEodfB31huYpPfJKMUpQp&#10;ERhjBNRWmSigc0KLVUnFaLVk5RmYLkSWYyQceC0ReRBiyYDpasbOVLJGhM7PfjECSY7x4+TtEoFE&#10;gAZLJBwGpS7NNAwOsLzlLW9BW/na177mFIqsFHdYZRfd20h6Ae21114S1vCYp2mn1JLW1XAIJIUd&#10;4pXtuuuu5CAskd227vOE5aPL/8UvfqEiBZ3Vo4iTLOt2S08XcXO85557+jORKREYSwQMGIkpPuYx&#10;j+G+P/vZz8KnxQA6dn7/+te/6BTlpnR4/MlGBoaf5Ax9JIGNMezHPvaxdo0ZXmMsX2LeKxEoI4As&#10;gv5KY+QkOxQw7LQ9cpLgd/z5/ve/n8Ve7DrLkPXzn/88fu1E05Pjkocm7IaR7JdedgfKQWmaWYMi&#10;kBR2iBfHApenP/3pzMWoS+kae+yxx/KJL8ErX/lKFnQTzYTfiCuuuOIVr3hFeSk3xJf1oWxLmz8Q&#10;Ddo8GrrazAbQvWF7zCRsv/32f/jDH3gc45nrP0dcdBjqu971LuLB3XbbbZjxD3/4wzPPPJNVILEI&#10;jE6RWAQ77LADZlze06uhkcnKJwINioA7nMNKadEMOHkKYzxzcOSRR37kIx/hz1e96lU0WMQXKOyL&#10;XvQiB6KOWvkWZwPGtIceeqgIqNGGs3uDwpLVnrQIFFvVTdqHH+aDE6yEMNHIq/vtt58zs1zISSIQ&#10;4WVIaILjjjuOUNLf+9732L7vxBNPdHE3vxqnn346g2BHvZkSgTFGwBgC3pRJRiJEMqaKBcj6w2Gf&#10;zDyy3zpUlZ04sHO6N5ckqstCgtl/jtjG7GYZS0Aczo3x4+TtEoFEIBo1kXDYTOeWW2551KMeVW6M&#10;9ERf+tKXaL/szoW8QvwBpwSFbuXKlWzQxW4mxDJ3I8nwheXbbNRpYA2HQFLYoV8Za1xYs7XjjjsS&#10;C5bfAgMVbeQyO3g25ORHBF4LwQ3iO/TNMkcisAUQQEllrEXfhlRj8faFfrqSQ+fXuLmesuzUddBB&#10;B6HOMvOQzHULvJksMhHYZARotitWrFiyZAlTKITNKpNUylJSLTfnaLmf/OQnv//97yPEbrwL2+QK&#10;5QWJwDghkFLK0MCzxoW+H73q0ksvJfeQjV8e8MEPfhA3A/hrOSbf0DfLHInAKCGgkxz9GQdMILz9&#10;7W/HGhlZBX/lwAAa9HZGJIg7M2yDv7LM673vfe9rXvOaxYsXRyxYZy0zJQKJwNgjEJ6ve+yxBzuc&#10;/+hHP2JdV4w8Ja9GcoyTnuETdzjchNjBK0PAjv2LyztuIQSqMK0tVPTEKNb2T4yhww47jPiv7DRL&#10;Mjj8YA9IZ8/gGF8lJnrMkxM0E8MYGuspDKElPcWMiUuAk8B5552HGxzrt7BSzdI952JsxiVMGuhH&#10;e8YZZxCFgClLF4LIdxnC5aissSwhazthECjv/kisG8joZz7zGUaYNnO6qlBkYz8dg+LdcccdH/rQ&#10;h/BtW7p0aa7NmDD2kA+SjgRD24CdPYntDFjsCQM46qijBvsVYB0ou6SwDzVuhTF9k44EQ6OcObYA&#10;AsFiw42V6BkXXXTRu9/97oiIHlYaTgWYOvoras3+++//zGc+s65efBURZ7dAlbPIRCARGBQBW2t0&#10;KDTwiy++mOlB1hbPnz/f2OT2TeVOhzAj55577rJly4gdm3pKmtdEQuD/AyKK5cyBtkMiAAAAAElF&#10;TkSuQmCCUEsBAi0AFAAGAAgAAAAhALGCZ7YKAQAAEwIAABMAAAAAAAAAAAAAAAAAAAAAAFtDb250&#10;ZW50X1R5cGVzXS54bWxQSwECLQAUAAYACAAAACEAOP0h/9YAAACUAQAACwAAAAAAAAAAAAAAAAA7&#10;AQAAX3JlbHMvLnJlbHNQSwECLQAUAAYACAAAACEAfuPJTTMDAACHBwAADgAAAAAAAAAAAAAAAAA6&#10;AgAAZHJzL2Uyb0RvYy54bWxQSwECLQAUAAYACAAAACEAqiYOvrwAAAAhAQAAGQAAAAAAAAAAAAAA&#10;AACZBQAAZHJzL19yZWxzL2Uyb0RvYy54bWwucmVsc1BLAQItABQABgAIAAAAIQDiq1fe3gAAAAUB&#10;AAAPAAAAAAAAAAAAAAAAAIwGAABkcnMvZG93bnJldi54bWxQSwECLQAKAAAAAAAAACEAAnJYjAl1&#10;AgAJdQIAFAAAAAAAAAAAAAAAAACXBwAAZHJzL21lZGlhL2ltYWdlMS5wbmdQSwUGAAAAAAYABgB8&#10;AQAA0nwCAAAA&#10;">
+              <v:group w14:anchorId="2744CDC5" id="Canvas 10" o:spid="_x0000_s1026" editas="canvas" style="width:485.65pt;height:162.35pt;mso-position-horizontal-relative:char;mso-position-vertical-relative:line" coordsize="61677,20618" o:gfxdata="UEsDBBQABgAIAAAAIQCxgme2CgEAABMCAAATAAAAW0NvbnRlbnRfVHlwZXNdLnhtbJSRwU7DMAyG&#10;70i8Q5QralN2QAit3YGOIyA0HiBK3DaicaI4lO3tSbpNgokh7Rjb3+8vyXK1tSObIJBxWPPbsuIM&#10;UDltsK/5++apuOeMokQtR4dQ8x0QXzXXV8vNzgOxRCPVfIjRPwhBagArqXQeMHU6F6yM6Rh64aX6&#10;kD2IRVXdCeUwAsYi5gzeLFvo5OcY2XqbynsTjz1nj/u5vKrmxmY+18WfRICRThDp/WiUjOluYkJ9&#10;4lUcnMpEzjM0GE83SfzMhtz57fRzwYF7SY8ZjAb2KkN8ljaZCx1IwMK1TpX/Z2RJS4XrOqOgbAOt&#10;Z+rodC5buy8MMF0a3ibsDaZjupi/tPkGAAD//wMAUEsDBBQABgAIAAAAIQA4/SH/1gAAAJQBAAAL&#10;AAAAX3JlbHMvLnJlbHOkkMFqwzAMhu+DvYPRfXGawxijTi+j0GvpHsDYimMaW0Yy2fr2M4PBMnrb&#10;Ub/Q94l/f/hMi1qRJVI2sOt6UJgd+ZiDgffL8ekFlFSbvV0oo4EbChzGx4f9GRdb25HMsYhqlCwG&#10;5lrLq9biZkxWOiqY22YiTra2kYMu1l1tQD30/bPm3wwYN0x18gb45AdQl1tp5j/sFB2T0FQ7R0nT&#10;NEV3j6o9feQzro1iOWA14Fm+Q8a1a8+Bvu/d/dMb2JY5uiPbhG/ktn4cqGU/er3pcvwCAAD//wMA&#10;UEsDBBQABgAIAAAAIQB+48lNMwMAAIcHAAAOAAAAZHJzL2Uyb0RvYy54bWysVWFvmzAQ/T5p/wHx&#10;nWIoSQA1rVpIpkndVk3bD3CMCdbARraTtJr233dnQtIsmzqtQwIO+3x+9+6dubp57Fpvy7URSs79&#10;6IL4HpdMVUKu5/7XL8sg9T1jqaxoqySf+0/c+DfXb99c7fqcx6pRbcW1B0GkyXf93G+s7fMwNKzh&#10;HTUXqucSJmulO2rhU6/DStMdRO/aMCZkGu6UrnqtGDcGRsth0r928euaM/uprg23Xjv3AZt1T+2e&#10;K3yG11c0X2vaN4LtYdB/QNFRIWHTQ6iSWupttDgL1QmmlVG1vWCqC1VdC8ZdDpBNRH7JpqByS41L&#10;hgE7I0Cw/mPc1RpxS7UUbQtshBA9xzF876A+HKdbeeo0jDjfvU8vWA73nkOwziC+XEtYZTea+/sg&#10;3V/F6Kj+tukDoLOnVqxEK+yTkwbwhqDk9kGwBz18sI/bB+2Jau5nvidpB4qEWdzUm6AWcAH6DCso&#10;ZnSv2DfjSVU0VK75relBU6B0WD4Oaa12DaeVwWGk8DSK+zxBsWpFj3Qjp2jv8wVZviz/QTKlYpuO&#10;Szv0gOYtpK6kaURvfE/nvFtxyFG/ryKnSv5o743F7cAadPk9Tm8JyeK7oJiQIkjIbBHcZsksmJHF&#10;LCFJGhVR8QNXR0m+MRxooG3Zi7FJouQM7W+1vW/XQd6uTbwtdc2ITDlA49tBhCGkBLEazT4D2eAH&#10;ttXcsgbNGpjbj4PzYcLRfGQWa2B6KPZq90FVUGe6scqR8VjrDuMAk96jOwmeDicB0sNgcBrNEmDB&#10;9xjMxWSappfurIANx+W9NvYdV52HBnANSF14uoU8htxGF9zt0GB/aiZHxVmVMpIt0kWaBEk8XUCV&#10;yjK4XRZJMF1Gs0l5WRZFGY1VakRVcYnCen2RHOeqFdWoU6PXq6LVQ/GW7nJahwoc3UIUyxHGWFgM&#10;dhReFsUJuYuzYDlNZ0GyTCZBNiNpQKLsLpuSJEvK5WlK90Ly16fk7aDrJ/HEVekZaBTas9yIu85z&#10;o3knLPyrWtHN/fTgRHNs/YWsnEwtFe1gP6MC4R+pGDQ/aH0UKcyiCTdY7uDt0Tr5nTz/dl7H/+f1&#10;TwAAAP//AwBQSwMEFAAGAAgAAAAhAKomDr68AAAAIQEAABkAAABkcnMvX3JlbHMvZTJvRG9jLnht&#10;bC5yZWxzhI9BasMwEEX3hdxBzD6WnUUoxbI3oeBtSA4wSGNZxBoJSS317SPIJoFAl/M//z2mH//8&#10;Kn4pZRdYQde0IIh1MI6tguvle/8JIhdkg2tgUrBRhnHYffRnWrHUUV5czKJSOCtYSolfUma9kMfc&#10;hEhcmzkkj6WeycqI+oaW5KFtjzI9M2B4YYrJKEiT6UBctljN/7PDPDtNp6B/PHF5o5DOV3cFYrJU&#10;FHgyDh9h10S2IIdevjw23AEAAP//AwBQSwMEFAAGAAgAAAAhAOKrV97eAAAABQEAAA8AAABkcnMv&#10;ZG93bnJldi54bWxMj1FLwzAUhd8F/0O4gm8uXVfWrTYdIiiiD9Ot4GvW3LXB5KY02Vr99UZf9OXC&#10;4RzO+W65maxhZxy8diRgPkuAITVOaWoF1PuHmxUwHyQpaRyhgE/0sKkuL0pZKDfSG553oWWxhHwh&#10;BXQh9AXnvunQSj9zPVL0jm6wMkQ5tFwNcozl1vA0SZbcSk1xoZM93nfYfOxOVkCWHs3q9XH58vVU&#10;1+Pze6bzZKuFuL6a7m6BBZzCXxh+8CM6VJHp4E6kPDMC4iPh90Zvnc8XwA4CFmmWA69K/p+++gYA&#10;AP//AwBQSwMECgAAAAAAAAAhAAJyWIwJdQIACXUCABQAAABkcnMvbWVkaWEvaW1hZ2UxLnBuZ4lQ&#10;TkcNChoKAAAADUlIRFIAAAOWAAABNAgCAAAA2CI75QAAAAFzUkdCAK7OHOkAAP/KSURBVHhe7L0H&#10;wB3XWec99fZ73171FvUuS7LkHidx4pgUSIMkQKi7EBJgw8J+dBIg7AK7y5Zvl2/7UhMgpHfH6XHv&#10;ltW7Xr29396mfb9zH3nyIkt2ZMuOFM34+mreuTNnznlm5sz//M//eR69dP8TB04frelNx9TqTcdI&#10;ZWuGVXDcnOZqphHoBv9pgW76uuEHRqB5lsGiaZrv+2ZrYaXZbLKRFa+16LpuWZZt23wHQcDOLOGK&#10;/KlrpueqPTVbs3Q/0az3NJzhWHImHawaWJ3buFOz7bqpeZqWpia1upbMcBQnolgpjdN95jOfGR8f&#10;n5ubazQaVEAq47puMplkTznReYs644WW86q3cheKlfZyrDTTcRxpWvgTtWKd7fF4nO2ssPOaNWtu&#10;uummDRs2JBKJ5yj/gvX5vtl4MYN/3zQwakhkgcgCkQUiC0QWiCzw8ltA/9K//fcPfPtbxeJy1WvO&#10;N+oVK14z41osafpVTdc98CsYNtAMXzf5bkFYASVgsnBFUCzYkYWN4LlYLAbIE7C7cgmRnGXFdC/w&#10;Dd3VXNeptXvuxnh6c67Lt709d75uz1vfrnV2Oz6/uclETAPFapbgSCmT7SdPnvzjP/7jv//7v2cj&#10;mBUESeEs/MTZLxdkpHCpPwVyammywHcBtWwHtfMTK/V6nS2Ca0HV11133S/90i+96U1v6u/vf7Yp&#10;Xv6L/T05YwRhvydmj04aWSCyQGSByAKRBb6/LaB/9P/5lW9//DNGodTUg0k7mEkk5puBZWcNs+Hr&#10;kKA635CPFvitBWGbmoJ0AuaE8hSQJxBNeMrwm5WLsp5NTzdMiN6mGfhOvVfTt9ip1WYyk1+8/u0/&#10;9Mqf/2l78xZNi/kN10jFy5qfapG5gh2lzIMHD77vfe97/PHHt2/ffuONN3Z2dvKrQNhwn2dfvBCS&#10;nvfTxSCmQHNAquBjWQRDswgZzD58g1nL5XK1WqV6fD/55JODg4Mf/OAHf+RHfqSrq+tyQeqr7naM&#10;IOxVd8miCkcWiCwQWSCyQGSBK98C+j+856ef+tjnVrlGurvd3b5Wu27bsp3x9aQW1JnEd5WIQMFS&#10;Uzct1jRIU9CaYh9pG6RjrVYDyYH/2traoEJTqRQ/MY0uM+lASQjR86xwDtM0XYqk/KYJTHY6m17b&#10;XL5y+NTyA9/u3775xne8ZfWrb9dGV3tGTEsk666WVvKBc/oBKgDRe+rUqZ//+Z8/cODAu971rp/6&#10;qZ8aGRnhpAIxhSK9oPUvBiUvhrQEmwq7LBICYYIFuQJt+QkjsA5+XV5enpmZYUupVPr0pz/NIX/4&#10;h3/41re+tb29/cq/FV6iGkYQ9iUybFRsZIHIApEFIgtEFriWLaD/zY+948Rn77kukR0YHRh846uG&#10;3/7mYHhtPUgYug/HCMRkrt8w0QS0BAR+AG8KjAOlAdqAbiyYD0AJhAW/sgDvhKEER6IlEOOGOOY7&#10;K56nmZYXaA3dh1aNQ3QeOProJ7/w4Ef+b1Cp33jzTTvf+obs6273+wc0M20AnI3vcL2iiD1x4sQv&#10;/uIvnj59+md/9mfBsr29vQKmL/uUvcLsKwQMKyEsZ8QacK6g+UKhsLS0BITFJouLi3/7t3/L9j/4&#10;gz8AwnZ0dIi64BpcIgh7DV70qMmRBSILRBaILBBZ4KW2gLHU9CarlbP5hamp8cXjJwqHj1qlciYZ&#10;T8UTfJLxeDKRgF6NJ+LwqUhcpULCPoJOstks2JEZc+bx2U0m1oFrODCx/3loUtCMqAv8lkrWxJsL&#10;jlc5dxluKjHl1iZtDf+sxUPH5x561D121HAbiEw1R+0sUFIQs4hQKZ+zCO/L9hC/Xt5Z+3MVfsZZ&#10;jbaDoWURvpktIembTqfx6KImwHfqJjg+hPIv9eWMyo8sEFkgskBkgcgCkQUiC1wLFjDmEolThndc&#10;qy8Hjemjx/Z98guL9z2qzeerpXKFT5Ep8VKxUMjn81CM84sL09PT8/PzrEM6QjdK/AEsBZLjT7Vz&#10;UR3DtxxS+acLxKRsqHtNDbjreLoTKAyoafNeY8qrH8wv19KJdFtm9uChI5+72ztwWCsWcOUSUChq&#10;V7kwsi4FMtfPutREYPRK6eqLWacowazoBGgU37RO2g7zKlqCEEwrrB9XWF/QLfURdHsxVcO1cIdF&#10;bYwsEFkgskBkgcgCkQUiC1x2CxinG7UxPXAHOoa3b+7NtS0cPDb58JPasVMW7KGpwlSZRCSA8mxB&#10;RnG9B6JBsrIA1/gW5QCgDSQXxiLguBB0yoGC5MKlSvSDetVtNC1Th6sECDdtoxY3qrqxZvd117/6&#10;FXqzeeTr3x5/4NHK/KxjKwd/ICPfciIxhMhtJYCX8LJyInHnuiyLtEKiK4i0VxrOOicVC8C85nI5&#10;1AK4bcFGw0xTE6oqBK3U87JfuajAyAKRBSILRBaILBBZILLANWsBo2K0z7vGXLY3+aa7Bn7gVRnN&#10;XfjaF52H77anltM6k/xatVmt18qaUzfietV2dUv3dF8ztXgylkol2MFp1utVxYOunF4XsCvgT8LH&#10;CowTOAu2M5oc6Pq27voqrFZMI8SWWdataTNW7+7rvPWmzC3X12v18U/d7Tz4UFA8sxw3HN1LB3qc&#10;wF54UsG2mpZfU8xryL9K4YKnQ+JTNp53gcPAAiGhK9j3PAWCYGIJSiCRFmQHwKsgWoGnAFkhX5EC&#10;CwUrzWcjO2ABDr9m77Co4ZEFIgtEFogsEFkgskBkgctuAcNtVl0tcBPxdP/g8M7rBzdvLjUaTzz8&#10;cH1hQmuW47ofs+xEPGXqEKFewlWATPGr4FFfzdcDD/0WwSrT9yvZ1hBNnheUKiRiZQf5lYZJCU6z&#10;Uc8ltOu3jNx+U2ffwOyRU2fufVA/faZL87PxmAoOa7ZCemkB/5mJVpyCZ/ImAKPFs0pCJfBnSIIK&#10;Zg1P/WxmNIz5GjZE6iaHyOECWyVlg2DTkJBGQiDaX0HPYWnCBEda2Mt+40YFRhaILBBZILJAZIHI&#10;AteyBQzbaDpasBQElWRO27J9zW23ZQf6Jk+fGbv/a9rp40mnmVRkasywbCswM3oMAGezbqqJdYXO&#10;VJ6tcx5a56FY8dYXdlaCGMgWWQ8BLnBTnLHO4cvAnbPcxqqutltu3HzbKzLxxMzDjy5+5ev2mUlo&#10;W83yXephmDZuXbC5Ks7VOYhJgYhi0aryLfiVbxCtVEBECHLe8yQNQuKqrGItSE1lQjpZ8KhsD2na&#10;8E9hZOVwcVxjN/4EsEqqhRD7RkKCa/kZi9oeWSCyQGSByAKRBSILXHYLkHmrQeSsPCgWerOjN3fD&#10;DaN7ridi68kvfXHxoQe12bl2z9eBcJCuJuG1LJhMlayrBdrUdwu+8i1z7itxqgDHELaGuDAkZUPI&#10;KJpR+VOzjJLjLjRdrXdg7evu2PDa23y3furzX5795r3a5JTmNrygNSmv6hB4+rnkAgI0hXyVE7FF&#10;KiCRv8T7SqIoCFwWvYGATiFKRVYbxhBQYL2VZkxoV5FDCFTlEFkXaUGoQGCd/TOZDCHGUBFIrQT7&#10;XvYrFxUYWSCyQGSByAKRBSILRBa4Zi1gpGI2s/NVz59eLM0tFbTenlU37B3ctMU5eXr8G/f6T+7T&#10;lpdj9TLOVxW3WWaevw7sA3EqIEuirgA5AQitJW89D78K+Srw7tmiArbI9vN4WccP4nrcrhlaENO2&#10;bep782syW9bNn5o8/Pkv1J56SiuV4sSSdREe6PiZWa10AyGxKmUKxAwlCsK5CpRkESwri7iIwdSy&#10;MYShohYIFylTYK6UHJ5x5XkFqbMF7y7cuXDtEiGsHHLN3l5RwyMLRBaILBBZILJAZIHIAi+FBSAS&#10;yY6l1av1pam5U2cnppt1fXS4d8euzkzbxMHDx7/xTe3QQWtu2ltaKOWXSpVauaJm6sF9apKeeFZM&#10;3DN535q+Fywo6DCMmcqKTOXzLSvCwq6UE6xUnbpOYAeWWQu0eqDlsqmbdg3d+Zrk6vVTTz52+lv3&#10;asfGNLKGterMhL+m3LpUkFqhOQV9wpgCN6kD28OgBPzKWURgEEbCCsGuRA8QGCqVEY5WYmkJs3ue&#10;LlaaE+YDk18lZAEqAohY0b9KqFrhbqMlskBkgcgCkQUiC0QWiCwQWeCyWMBcv3bd4aPHUvHUzVuu&#10;GxzoKyqYV2sUqtlicWFhoVYq6kze637ZdZaKtVKhli8slYqtSLHLy4sLC6ShWlxYXFpaLJTLREsV&#10;LCtwVjyrwkgFojENNQPCbooIlRXIS0rat2/fkX1Hh9ave+WrXtWeymi+p6eT6Uy75tne8f0LM/O6&#10;HuvqHdQ6OrSYNTlx9mtf+OJisbR58+Y9e/aQxJUzAhaZ91duYQQ9aC2yLhiaHbBayPuuZHBlo+wp&#10;8gNpBd8CeUNRrMBcQcOhvjZUwQrnyq/f/OY3iSB7++23b9u2DVB7Wa7W1VhIpAO+Gq9aVOfIApEF&#10;IgtEFogscIVbwLx+154DJ04kDPuGDVv7+nqny0uwqkalOWholXKpWlgGmjb0oG7a84Xawnxxrrig&#10;wCvAdW5udnZ2bmZ2fo5cB/P5UolcBqBYFsluIHAWSBcSnCHHGc74C8QE5QBhl5eXgbCn9p/s2bj6&#10;1a+/s6utIyiUG64Tb+9M2KnO8aMH9h1cKtTS/UPxwT4tm56bnnrgK1+fLRSAsHv37gXCAhwlUmzI&#10;iXJ28euSb5Yw5wKnk1QFQh5LhVcmZSAvA4vsIPuIu5gcRTMpgSaHLRWnNOGA2fPrX/86+wBht27d&#10;GkHYK/wxiKoXWSCyQGSByAKRBSILXF0WMHdt2XL40IFsV25w29pkV65ZrFXIqKVb8VQSN6/mwpw2&#10;M52s1p2GN12vnyoXK/nqYim/UF7OF5eLS4vLS0szxeXxUr62rGBr6DslKyA/mY6XOXphZGXSH6Yz&#10;VJ2K1xQ4+MCBA4cOPbV2dNWdd75aS5lFranCHTT9RFd7MeUvLBQaJ89myqXhwW5zoG9usfjFrz2w&#10;uDC/bfOWG3bt7mjLKXFDvVGrowEgmKuSt3IWcCRAE9wJ4oRXnpmZ4VsWgDgbWSTZmGxhhT/n5ub4&#10;kwPlWIG2An9VvrISkcca/CmFsyeF0DSJQkDraMs3vvEN9nnFK16xc+fOCMJeXU9FVNvIApEFIgtE&#10;FogsEFngCreAuXXTpv2HDtuJ2Ojq1R3tHU613qzWUKr6tSofs1gKiqVGvbnseovgTkNfKpSL1TJA&#10;FzjqKs8uv0mMgMDXmm4YjVVIUJGTipZUfhJ9qlhkpXcUyE+EBE8//fThp/ePrFl9x+tem0ylKMLW&#10;jJhuEEUrm0un3WBpfGJheiqeTnYOrUJv++0H7p+anty8ZdOOndeBuReX8zC/JERAr+u4apYfrClc&#10;qcBNWQ9XBJUKDBU4u5JCFlGvhOiSdeFihV2mcBFCCJblJ1HQSksp7f7776f5t912GywsrbvC74OX&#10;rnqRkOCls21UcmSByAKRBSILRBa4Zi1AOCw+iE79ZoOkAjgoNQnTCnd6olmfcL28ZjWCWLPSrM8t&#10;BDPTicVZo9nw640mObtqTYekCL6h+4bpK/ZRAByoUeQEgvMEBYYspjCaLMA7mZrnWwIXCK51VcYE&#10;FeuAKF4AYxXOAF8o29IGRoZvvXXtTbu1oDn14EP+I4+nFubM6nLSCMiPW2lU5gvLkKiFfIHTFwt5&#10;MCXngk8FTfItbCtQle0iGJBKCjUL5yr4VbbwLULeleEL+DOU8wqdTG0l5JaQrxwC+XrmzJmzZ8+y&#10;IqQs+4SxDq7ZmyxqeGSByAKRBSILRBaILBBZ4PJawFAAERSrEcSKqFGkMbC1mO3b1qxpzFl2OZ0z&#10;u/ri6fZY008Xi73VUq9tdcdjaZIb6CbpsVRAVZJkGTYxpJgul5D+Ak/5DuOnhvGzwowD4iwlsQtk&#10;kQACEoBKD3TNCzyXSLFe0/dgeWuuofX3r7ntps27tlfOnj3zta+X9z9tLk63ab7lNXG7Wmauv1Ru&#10;1htAafS3Ap1FySp+V4I7Q6mDOHiFCFs8z4RkDRURHBu6eYX+Z3IBxKOLU7AdFEvzWeFAELNSBufz&#10;HBgyzRETeXnv2qi0yAKRBSILRBaILBBZ4Bq3gOG08sMCY+OxWDqVSmXSyWwm0Z5N9PRkVq/u2rmz&#10;5/rrk8Mj4Nt4udJfrQ+b+tpsZqi9rT2dTsYTsRjHxfgH8MrRfAPmhJiUsP8hBAyjxgpSBOQBFkNY&#10;qQJ1tVIPgKJVJKxW0FnfRaXgsbXiOlXddDKZ1KYNa2/cm8hmjj/55PFvfTO3uNBRb8aqNacGTmVf&#10;H+AbgGE9VxQCYMow5ayIAUJQKwrdUKQb8sSiJVjpkfbs0Ao0igpD7sLgUmAYr0BgrsQ0CGPiSmCv&#10;a/w+i5ofWSCyQGSByAKRBSILRBa4jBZoUbCGkUgkuzu6+/sHevv6u/r7ugcHNm/YsGbLlt5dO9r3&#10;7mrfua1t1aq0p1nTC2stY2dfz561azeNjq4a6O/u6erqbO/qyBEQgGCooFgJ7M+frEtsVFmEiBV4&#10;J7P5KzPBSigufqI+gcpZCxGruFhSJziB3yA1ASkSUJR2diWv373uVa/0U8nTT+7LTC/1N710rWE0&#10;mgYZs3TTdz0KL5SVEkBkABLJS4IhyJy+5IOlbrKIM5mEbg0TMQhBK5Ffw4gKQtzKIvG2pCHSFn6l&#10;BBA88F0aG6ojLuMFi4qKLBBZILJAZIHIApEFIgtEFlD4FXcp2NPuLgVhe/r6Ovt6uwb6V3d1d/Z0&#10;Gn1d/upVnXuu27B3z2BPv7lUjs3NDhr6xt7utYP9qwZ6+/t7evq6unoUZiWrai6X45sFIAuElTj/&#10;oDoJNRWiWPGFCtMHhGyoYi5V+isAoIKwrRRZNv944EsHQNl0zJg2snrVa+5Yc/NNuURq2NfWJ3O9&#10;hp30NQto6mvEIyiWCsslFR9AeFYJ2hUmHUin00BtFlaEOWaFalN/6szCOgsbFSXdShUrTWMdryxJ&#10;NssiTeNPURRQc0niJTtIYxUQj/jX6CGLLBBZILJAZIHIApEFIgtcbgsYJEWFMISXjMcTgDbo2Fg8&#10;gaxVrzdgTp2Y1WxLJ0dWDW3auGpgKGfEJw/uL09NGvV6HGmBHUumEql0IpVR2A5IB/ID5wkN2XLE&#10;UqoAWZdEr+E6+4euTkKLyp7swn9wtoBrk2xblkXGLd0ykraJ/qDQcFzT8vp6h3ddt2Xzli3dA6Nt&#10;nd2JVEI3DREeNJo1vLCIodBaBFliNKokat2eHnhjtQhVzNLZ2Sl/srDS398/2FqGhoZGR0fXtpbV&#10;q1ezvmrVqoGBgb7Wwgr7UBqoF3QrMJe2r8wHFkJYoWOjJbJAZIHIApEFIgtEFogsEFngsliAkFVM&#10;28N6OqYRWLrGnznQZdMx2qymR6AAo2GkZmOZ/Oiof/11ta3rK5ax+PC+7kcPb8sX+rV6GiBqJWta&#10;JmXH25LptkQqBunpeLYCn5anfMRa0tbWIpBOcsBCxPInEDPM4CoJWg1TOZgR19UJCE6gIG0MjzEX&#10;RUHM1JOakSgAVft7Yps2bLzrddmt29v8Qvfk2a0Ts9sK5WyzUg+aNVc3KnYFIYBLvC90A63EswBh&#10;8tLqBswsvmu2pQBtzAZt26ahPvwN/hb+GKQLGF0pihAKlm/wroDg3t5evkGurIyMjABnWQHXyuFK&#10;XmwYaAn4Fih/Wa5WVEhkgcgCkQUiC0QWiCwQWSCyABZQACs0hHClMr/vtlSgqElxiVoqFcq+G+vu&#10;7Nu8wc7ES8uL04ePLJ864+XzQaNOitgYeWLBnZrvgIZNXYMSbZWj4V/VUsGGClQVNstVIVtDUlb2&#10;FLcqvoF9si4RZIWdVTU0NDNmm7YFY0zABLuvOz086LVnCvVyhWS3p0/XJ6di9ZoVgJ6hh22OsQxL&#10;eZUFGkV5vncu1kGrtID/Wni6lYOWf3RRxLKAZSVUFjib38QJTESxAknZASwrrK0wuLKwziLyA9Aw&#10;h4fAPbrVIgtEFogsEFkgskBkgcgCkQUuowXOsYOCI8OoUq2IqvhEEV+qvLi0OD4/e2ppbsprlHLp&#10;jpE+4rDmT50uHz3uTk87y4vN/HJ9aTlfKeXLpWK96uCEZZmgWDzFLHyz/ukiWgK+QzepELyuBLWh&#10;I1RLDqtYW6hSAh8gBSDmV4MwsV3tza72E27tbH5udmp84qmnqsePZevVdOAkdS0bi2WSKZzLCJWA&#10;sUQRizpBIeFWeAD5wPmCX1VYXF/5mYUYWgC3QGcJswAFKy5fYSUF0cqeUkP5hpft7u4Gy4J05TqF&#10;utjLeNmioiILRBaILBBZILJAZIHIAteyBRQJSftBY/gkrQz4Pz+3lF8mTUCRxFYzy4snF+eOFJaO&#10;N2tFS3MtwykVy2Nny8dPVE6eXDp5YvzQgVOnTx8/dfLU2bGphbll8tDioY9UwFNQVaAe4C900lca&#10;g1Z0gjDklqgIhPiUKAHCv7KI45QVs/nEAZPpDLgyyKSXkvbTpaUzJW2+mJ85daJw/EhiYa6jWe9A&#10;cIBO17KVilYhVSWEFYipRAWQxBrqX5jmRrVG4FhyHORJMRtmQJC8BmFILNE5yJ+Su0ECx0o4MGma&#10;3EAtQtfAFUyUtUDY8KeVVPe1fLdFbY8sEFkgskBkgcgCkQUiC1wWC5jbtm07fPgwE9/kQQV7SaAr&#10;lmq9US1VSXY1vzw/R96r/BJJq/KlslvOt/l20g0qtUqhVvbgNwO92qgvuW6pWFwu5Mm+RWBV0gzU&#10;K1Vcq5o+iQa+49clIlGhM0N1LPgS5AcoPHny5LFjx9atW/e6172O6XggIxBWZvY1C9EDTlsGKlbd&#10;jpGCYX5x8XN33106Ozky2A/t6lbLBDlIZrLxVIaUCcugTpVrTEFPBdMR6BLMtValYmHWrjD3rGB3&#10;iY0lAWLDDF6sS5oxUTiEi6BtuQayLnQsfC0Lh5NglgNvv/12LCxuXpflgl11hVyzDb/qrlRU4cgC&#10;kQUiC0QWiCxwFVnA3L59+6FDh5gu37RpE5PgEvkfrjFfrpFrlUxTCAkKtYoTeASSiifT60dWrxte&#10;05ZJk8fKKZU745mRtWv61o0a2S7m+Wk5zCrhWCulcrWk6EqfNFuttFuyhMpX9hQUC/iDcwXCclLw&#10;69GjR4kA8NrXvhZUDV4U7SnQUAWJZX/H000VPsvV/LnZubvvvsdZKm3dvWtopL+8OFudmW9PZWKZ&#10;zEKtsuRpDkG4Wuxp03UArnMLpM1aILHX3Ozs/PxcPr8MCwssVS5klhlXIthzIV0l7CugNsxMKwA3&#10;DJ4lTlrSHKGWZRHOGETL/kBY0PArX/nKLVu2YN6r6J64vFWNIOzltWdUWmSByAKRBSILRBaILIAF&#10;zrGwzNTDfYIaISaFhpwvVpqVqua5hNjKdbZ19fatGiCo1Oj60Y2rhoZjCcupFvWFfEdgDa5d071l&#10;TaprpJOMXblcMpuOJRM4Q7WSGcDBKi0BYFQ4V1HBSiIuyUALHISkZOadjeDX48ePr1mz5jWveQ2g&#10;VtCtomBZjEDpABwSiZkIWskpNj87d8/dX4b+3XD9ju17tyXdRv3UWavmNmOxRc2pxDOuo07RaDYK&#10;xcLM3Oz84gIMMdoB+NBEMklMrd6+3lUqeNaqwVWr1q9bz3kxAvGzCKdF2CyqJNwwhQBJsQwLxKpI&#10;I0RfK61YicWlReQeu++++0C9r3jFK6C3Me81e7dFEPaavfRRwyMLRBaILBBZILLAS2eBcxAWEAn3&#10;CVkISpP0qrVAjxtmeyZL/q2Ons50NptOZlLxpO7HrZjpNCvu8oJ/diZYKult2UZ3OtYGro0ncKFq&#10;y2ZyOYpCjRqz7GpdCUkF50nWWYF9kjdLaEt2xgUKsAgLe+LECWoChAVBQmdKWgTFcBqeqVm6QrDK&#10;U4yiCkv5b9zzteXpytCWtTfftmvQNmqHT1ZmlwuWUWlLVVPtKsMWfCrJbIuFpeVl1jmqv5fsDX3g&#10;1A0b1m/YsGHdurWjoyNg88HBVUR+Xd9aQiALliVaFkAWzBoKDCRGQRhFQRIoCHKVbGQ0Cgj7wAMP&#10;gHeBsLCwjA1eukt4hZccQdgr/AJF1YssEFkgskBkgcgCV6MFzD179jz11FNAWFQEfEM3CrLMxu2O&#10;9mw3sauyGa/pLs3Onzl56vCRIyfmJp4+sm/s5LH8xFR1ueBoOoLX6pmZZr5UyM8vebWSRlxWIw15&#10;GrcMULCh8lfJhL6gWBbJaBWqCCQ/FnP3p0+fRpgLskRIQIDV0JefFUhYigXBEtyVkFgISxcWF7/w&#10;lXvOFKfX7t6464bdCd8qTSyUl1CzlpOBlgpietBcdAqT5QUksAkzRjLc1aNrR0ZHVq9e09fX39YG&#10;yUoyglQrf8K5HLNUSaoKsJaYryzDrQWhMNUAlYLyERiIRxewleZI04C5EuyWLYwBHnzwwYiFFUB/&#10;NT4YUZ0jC0QWiCwQWSCyQGSBK9kC5saNG9HCQh9K9H4wHCvAR9YBmmC1sbExJvdZzpw5Mzk5eXrs&#10;9NipU1NjY8vjk+XZhaBW11VSrPrM4uLZ+ZkzywvTxGkFjdbqTLZDmJI+QNyeBO2p5AXPhBoQcMM3&#10;5+KMHMRZQLHwoK9+9auZfBeZqewmR4kCVf5cWFj48pe/vLiwsGH92i1r1+rl2vLkTENFQqhRn1rd&#10;aXjNcuDVNSOWSJOEq7u7lyCuuTZcv2KUA75EG0uLWKampiYmJmgg/mSyUA02zs7OSswE9AxkPSCp&#10;gTCyAH14VlAsiFbcxQTChhUGwj700EO0CHeuzZs305ZrFsldsw2/kh/7qG6RBSILRBaILBBZ4Gq3&#10;gHLnOnjwIBANKlSQKxCWP4F3c3Nz4NdTp06dPXuWdUCb8tMvlpby+Uq1jk41l0h1JOPttpnRvVJ+&#10;aXZpfmx5abJcmStWFvL5WrWqBX4mnZOgqqIikIQFIg9QWtln/hR3Ls4FjkRIcMcdd1ANAbihs38I&#10;eWU7EPaee+5BIrB6aHSof1WxXJ1ZXIDeNSqlWD5PglwDxBuLG9lcrruvvbs3lc7ohgaFSlsEsCJa&#10;AK1yUqAz39hh//790MBHjhyR7QBZ9qH5hNwCyGIi4appDtZgI0VRbfHuChlH/gTdPvLIIzDNooWN&#10;3Lmu9uckqn9kgcgCkQUiC0QWiCxwRVnA3LVrF7gNfAk4g2Vkhdlw8CuoDg6SFQhFtsikv9CNbqCl&#10;O7pG1m1cs3oUCJty6vFmzWrWi9XqQrVeCoxaoLFOhlfSwjLnL2pXFdu1FQ6W9kuyAIlRIFFgAayc&#10;RWAlUtQ777wTLaykyJKQrisBonCxIEhY2OXFxTXDq/sHhouOO1PNa34TOjdTKCWcBofbgPKO7mRH&#10;p2bb+UIeunX8LLB8bHx8fGZmhtYJn0pLKU1iDoA+kQrwJxvZDUQrcDYEstSczAVUCfDKbhCxEnJB&#10;GiLonKIEwhKRgKBaEYS9om76qDKRBSILRBaILBBZILLA1W4B87rrrgPC0gxgGVQoAE5ISoCdRAyQ&#10;Foa5Ut1G0w30TGfPyPoNXb3dbrVUmZ1uFgudCZsp/8CKJ4lL0NGBcrXWrOFPRZAuEJ6wvMLvipMW&#10;QDCEpxKUAMAHhGVBSACEZeJetAfnSQhCLlaEBDPT0+vWrB9ZswFfraVa2fSauUYzRThaAiaYJrkQ&#10;iNRadd2JudkTp0+fOnUSYApsVZ5erSQFzPXTZPQSoEzYXyb9gc40XOLCihEAqRzC6aanp0G9EpQA&#10;XC7ZGSiHQiSELVaiIVSYfZ544gnOAoSNWNir/SGJ6h9ZILJAZIHIApEFIgtcaRY4B2FBiuBXvqEV&#10;JQYq+BJUx0YwGZUWxafiNQ0IUZ1o/nrMrjQqc1MT+bk5p+H0t2XjyUxHtn2gb2Bkzepcd2dTC6oK&#10;KSqwCMID81EaKBYKFggbIlFWOK9EgUWWCkUKhEVIwBbBzULBCg0camFFSACEnZiaHF2zZmBoqOH7&#10;pFYAV3bEiAOWDJyqB/z2AmDm5Oz00dOnzs7MFCvVbFuuv7+fOAO0TmIjiNoVBL+jtVA9cdgCUgu9&#10;KmdnZyFo+Qkrsc6x1I19JLqCxAuTvLIc+/TTT/MTEFa0sFfahX/Z6hNpYV82U0cniiwQWSCyQGSB&#10;yALXjgXMnTt3AraAYqBTQBj4VXAbyJVAV6A92FDMISyjituvAGxQr9bnlxcnZ2dm52aq5ZoXGEnf&#10;jZvoYuMDnZ0bNm8Y3LgOUOzbhCPwJQoVhQgXS4FgWUE24q3VmvDPcl7lLnb6NEICgmqJFlbUC+ep&#10;YNkeamGn56aHVo/2DgyaRNpquF2pdH/fQKqvLx3TqpVac3nZLZcW8otz5bKWzvQOjqzbtAFalGhZ&#10;FAJXCoEqZLM4sVEfBAZUA/mERH6FScUU4F2J7dXK+dXgV1AsOFUiwlJUmBRX9BKUCbdNi8SdKxIS&#10;XDtPVNTSyAKRBSILRBaILBBZ4GWwwDk/JJCZzJsD6SR0PzgMSEcIVVAsMln+ZDugDXBGqlcgbRE6&#10;cmFutlZfCLTZwDhdqC6Vys1iKVYq9trmxoG+DatHQYroa0F1HAV/ySQ+ZwEHM1lPsCqwbCgnEIZV&#10;kiAIrhVQKE5gFzTEOVxrmirclq13ZLOjfQOrh9f1bdic3bK1c/MmPZOul0tBYTnrNgezqS1r1+zZ&#10;fT3+VbfeeitsK7FgiZNF02gmkJrzEpX2G9/4BsGwiEWABUT4K8lvqS07A3OpPJUEwoL1UVywYBOY&#10;VyGYQ8Y6TNklaDtiIl+GWzk6RWSByAKRBSILRBaILHDtWEBpA6S1YDWwppCIEi5AgBfrTLKPjIwA&#10;41ivGEFRc7W40ZFOdyfbutKdblvX2Wx2uqu9YsX7dSs3Oz3/2H2F04c7/GBNvGNTB1FYV3d2dFNg&#10;s1TRKo2klejo6iUVFmUCcEGQkJRAwxC2gh0lWQDoUASmQgMLPRyG2ZKwrAR8TRl2VzrT2dmeG+5v&#10;37E5vn1rffWapYGRfKbDNeKkdu03tR1d2TvWDt21bnjzquGhrt6uju6unj49btecamDUA03Bd5y3&#10;cGLjG7Qt2gAJkQvgJhUCFQbQwyKLcagGJC5iBhHXCo8rMJdF4oiFtr127qeopZEFIgtEFogsEFkg&#10;skBkgZfBAio7F1Pe8IiSXhU2USXWisfFj0r0r5CLQoiy3SbfbBZBaa6jHRjY1YPaoLXsXrt668jI&#10;cHtbpZSfK+YbhqXh2hVL1u1YuiPTM6IEssOrhnp7erv7ejt6utvbcpQmIgHOCEoGL+L7T0Ar0lkh&#10;JBABA3hRNAysCJwVcpR1BLuf//znmfRHO4tT2sDAANiRckRWmz97tjg35xULWrMB3rST6Vx7dzyW&#10;qGZyEKPlSmVucYmss7OzM6RkqFVrrqsEr+JqFoJUzgXIBmpTOOBeYL2EgIWLpXoSF0wEuxzIQrUB&#10;5Ww5cOAA+8D4btq0SUQR1+YSMdDX5nWPWh1ZILJAZIHIApEFXlILmEypA2FhWG+55Zabb74Z2QCk&#10;I9PrAEEBi4AzKFKRsQJVh0fIbzWC8/6mjRs3b9q8cdMmkmmtXbd+17YtW7dt7untKOYXlian3WKN&#10;qLHrVg0aqwaH149uuG7bdXt279y5a8P69QPDQ32D/cRWFcZXsgZQMpwrQlh4UPAo2bmoAz/JLLyQ&#10;mgIfpVZ8Q5R+5jOfwbmK0LY33HADVQK/Ug6lUfJAV+/I2jXUbgjyuOYGxXrCsHKJ+JRhgjor9bqn&#10;BbFEIh6LZzPZPmIr9PRhBJoPWqUQ+FRcvoD1QHwoWGwi8QeECcYmnCL0TsM+kp0BE7EAZGGIiUjA&#10;/uRoiIJqvaR3cFR4ZIHIApEFIgtEFogscA1aQP/RH/3Rf/iHfyBH17vf/W50ohISFcUqck8WYKVg&#10;R74BlOC2TFtOSQ7iCRXolcBYBChQTKSfM4LBbKKrnC8/8NDiA4/VF/Ld69dd99pXlV55R9DVtmDr&#10;RdeLW0nT9ZUHFUmzSio0FVPwIFGhMJnB/9a3vnXvvfcSjuA973kPUFKoX1AjAJFZe5BiGLuKOuB3&#10;9Ud/9EewtjCdd911F3CTSrKP0KVZ8oL5jbZayTh89Mznvnz60ScTHdnhHVsmd+5K9fQUdYNP07KK&#10;5TIxsQzf020Vs1Zy4Up4AaGfJUsZppDYsRKFQMI1KE66JcMIiWTQMxCWChB768///M9p6Yc+9KG3&#10;vvWtIOAwPNm1dpNFLOy1dsWj9kYWiCwQWSCyQGSBl8EC+g//8A9/4hOfYLL7fe97H9hRgmqBXIFf&#10;Ml0OaINTFAISHFZvNhQNaZjEdxWxgYS+gntsy8SG4+bA/JL91JHZx570A2/T3p0d7/rRemfum2dO&#10;fvGRx4qlety0yP3acOvoaSWalWgJ+OakRNSiApCge/bsASYK+cqpQYqcQvAigBLsyJ/Ayocffpij&#10;kKjiN8ZkvShohTMGLluW1qa5vUuF5NFT1vhkb1t6dONq78abs0ND84Yx4bgVy3Z1hZ7B4pmciuFF&#10;S8VlTUINSC5ZFAss/ET5VIkTiVpAIhXwJ7AVRlY0GMIcQyd/4AMfILzuBz/4wR/6oR8CwtKcl+Fy&#10;XoGniCDsFXhRoipFFogsEFkgskBkgavdAucgLPLT97///UzfQx9KnCnApQRkFT8qtgiuBcmpBF1E&#10;VHWdwA9gIEU0azOXbuvDbZnNVqx7Ym7q2/dNHj7ApPrIXW/QRoc+dmDfn3/mszOFKlP0lql7gWsE&#10;Co+u1LZSiPhFsTCJH0pgxcSiQA1JWcHW+GCxHdYT7AhUkmgGEsTADwxOZDTqHbXGBt3YYBijydhA&#10;eya7Zl3ftq2Vrs6TnnemVl9sOpCtMTvGGShfICyHi3uZnIWzcwpgqGQUk2RjobgCOIvqgF8lXoEo&#10;H8Div/zLv/zUU0/93u/9HiwsEoWr/UZ5wfWPIOwLNl10YGSByAKRBSILRBaILHAxC+jveMc7Pvax&#10;jyEn/Vf/6l+9/vWvhwRlZh8YJwhSsKM44EtIVEk2qwhaZt3JFguEtVoT68msrQftdqxf1/uAuvv3&#10;H//mN5bHTvcPjMS3bf74yWN/df8Dif6hG266Mdee0XRf12JgTQngJWwrGgaEsKRyhVK97bbbwIuS&#10;BEvyYMFurgx0Rd1QwRIDC8yNnJdQrxJZVurMCsID3fNry0W92ehPWN3VUmp6Ml0obu7q7tm+Tduw&#10;bqYtd6LpjJerDR+YTjKvkqgIOBxeVkCq5FxgHYQqEFYMwrekGWML5KtE5pK8XBTCdvJ4vfe97330&#10;0Ud///d/H54bXjkSEkQPYWSByAKRBSILRBaILBBZ4HJZQH/729/+yU9+Egj4W7/1W29+85slnhT4&#10;j28hFMFeQsQKdBO3fUXQGjCdKt6VSgJrmb4b2IFuOa5drfbqfnp+7szXv3b6oYeypYa5ZdOnp8a/&#10;OjV125vf9u6f+amRNcOa4TtN5RQlE/QS+X/fvn133333pz71qTe96U1QwsQBAEmLsxdnFwpW4Cnf&#10;IEvCuP7qr/7q0aNHf+zHfgxF7/DwsEgd+JUKa4FbWyovTi84gWOZzvz+J8bv/lLj4JEbrFh6/Vpj&#10;29bmxvULudyiYXpWHCDtVhpyChG5SmQxFjaKvFVUE2Ed2ELdREggEWFD0jqEsI899hgQ9m1vexsQ&#10;9nJdsKuunIiFveouWVThyAKRBSILRBaILHDlW0DRn8IsArxkFl48mcIgVsI4qrxcrXioEjpKLXaM&#10;ZLOWppvM2bs+ubFcP1iolBdj2hnbn25Pdd54Y+fOPY1Gvnb0aN+pqe0Vj+BSa9YQoWBwCGf/0dU4&#10;bA2T/mD1aGdP9+DAwOrBobYYqtQEZ5G8A+zAChwn6wS3AsuyzqQ86yI/5Zt68enr6xkYIKRA9/Dw&#10;Kj6rV4+sWrt+/a4diHG7hwd7V42ke4bH6tYJP3M835g6vaQfX+wdL402jEEyihmWqsHwSNfgql51&#10;wiHqtloF0urr7GpHaAvDKo5lksOMkxL6gEX0A5KDV/Ari2heRQ7BRsD0c2RnuPLvj6iGkQUiC0QW&#10;iCwQWSCyQGSBK9AC59K3Kv+neByceg6dthCb0JkS4V8ITvaGNBWlAWIB+YZJVdmq8suVUkl5fqE3&#10;8FwvZmUGekev27Z601Y9Ea80ysmEnoppTPD7DU+DqyUWK0u9Ro7XAvEPSqVKrdZwlfaUeAjoGcga&#10;wDesMOUzvy+U8EpKT2AinmDwwyqtl+eFmWxbuwXAc0WUZtKxVNKzzYLTWGhU6rn2mm1NTIxNHNqn&#10;zU61OU2tVl8ulMg8BsGrB8h8nUazQWnQubqmkt+KY5kEIpD4WZJvVnjZ82p1BV7jqEqRBSILRBaI&#10;LBBZILJAZIHvMwuci7e6EpxJwtVwclyEBGFoAmCiwFbEBqyEcLbZqIE/0cy6jldoNJY912nLtG1e&#10;v/GO1yQG+zXTH+lIb2rP9hgWsQLcIEaMA9cHJuogTXCob+iaZRDZKlSUhqoASa+w0u6iFhCFLjCT&#10;f1oyh5aTWQttKzZUw52L3LDZnt7ejv6+RFdHLWkXY4Yzurprx/ZELrF86mjj0IHs4mK81mrR4mKj&#10;VEJCUS6WCiByQHVRtVEQvEgpBMSLrcSdKwybINW7ZgWv32dPRdScyAKRBSILRBaILBBZ4Aq3gEoT&#10;IMmuhFaEX5T5esm5xXQ5f7JRBAaC5wS2SvApCQLAUq3ColYCX/lmEZ7AR97a05XdtMF87at69u4e&#10;Gh5ERbDBC1IO6NPMK75TsaQED4D8TaE1zaTiqYQdVxGpxIFMwKKIcUWGe56qUs7bmrPX1DnhSqkk&#10;rmatnQ1NfUOcZonVmutI9XZr7VmvI2ts2LT5B+7ccusNSUsrHzsan57tN8yuZLI9Fk/Ds+rAaYWP&#10;gew00216gHVayp+ST0EWdhDSWowmFYvw6xV+r0fViywQWSCyQGSByAKRBb5vLHBOCxu2B3ym4qQC&#10;6VoolmxVxLdiQYGK7lPgrIT0FzJSdmZjIhPH66mjrZ3EVn39Qx2DQ/G+fmNoSLtu6/Crb9++a3d3&#10;03efPqIdOqoV877pxZiCb4U5gDtlMt4y+dI8RaSecx2TuAdCACv3rBXLSrDYWgd3PsOC8qeCoABK&#10;Ag04/MMvgFmwOdENmol4MNjfuWfnyKte0bNxY7lQLp0629Vo7uzr2jw8PEIbVYYt9Ljn8uuSu4tm&#10;0kb0r7RdwsGqxiZILvYdFjbE1hGK/b55MKKGRBaILBBZILJAZIHIAleyBc652Ic8YgjCVAquFpAF&#10;vIpbFSECRp9ZWCcCABvDZf2WDWvXr11HjqzhNaPDo70DQ3a2XUulG+1d2R07BrZuZbL+5ONPzD70&#10;oHbq+IAdpK1YXCccgG+4ng53C+0K3FTaViU/FeWA0LGh2HTlSkjKtvCq2lPh3JaEAGysICxfCr36&#10;AFj+Na2YrxsOn4TtD/Tqe64feu1dRufA2aNnKsePrze8datWrRtaNdzfB/Pc3tne1tHe0dHV063a&#10;DoKXZgLo8STDJggtBMRHrlpX8s0d1S2yQGSByAKRBSILRBb4frXAd1hYmbIPZaaywkZ4WRhHQBuk&#10;LHgO8Lp69eq1rQW8ysKfLAPDg4NDA/2EBujo7Gnv6sh2xBNZzYprelxL5grJxJlG+dTsxOkD+2Ye&#10;ekA7ccLwg4Rupu14Jp7gO2GRT8tOtIK/iuM/55VIXqGQ4LxrIHVDZCC+VvINNYocQEFY/rMMIn6B&#10;X2lk3CLpgIWLl24FtXRSGx3tu+OuNa94nW4mFg4dahzenzKMge7uNaMtcD4ysnbdOgXIR9eAXGm1&#10;IFf0wcJAS3SCZ+PXKIDU9+tzErUrskBkgcgCkQUiC0QWuKIsoGCiVOg8l38BjrIIlASxMYHOlDpI&#10;TuL5i7RAcqumE2zOWqm0boE+FfHZ4kfNuK9Va+5EtTLmVBc1b2Zm4tSDD+Tve8CtVDXXA7Nm0CHE&#10;yexlk0jANhT6lMBVcMChYuE8selKpCgSVYJ+wYgmWvEURFQQ6glgYYGwlmEZbPL8ZMJuWMaiZunr&#10;N2+/464Nm7Y1l/PjTz66NDcHZZvJIp1VTWspgVUYLxZBriKBDW0SodUr6j6OKhNZILJAZIHIApEF&#10;IgtcUxZQMaFosKcFjh6Qj6up61UtqJG4YMUijKNguGeDXdmY0hJaYHm655Kgii8gr9pVo6ggpeU9&#10;f8yJ1wc2VIJE9YlHE1/8e+sbXzVPHzLHT5qHDsfOnHDnT2pLRweWTqx1l1ZVxvUTj7TPH01P7m+b&#10;O2KdeoyPN/mEMX9Qnz+gzR/QZ/drhePB9FPd7uS66sxQcSJ2+knt7FPW/GF35unG/P7a/NPu8tHK&#10;zD4vfyBY2GcWT6ZOPz5Sn+2tz2byZ9Mnn+7Kn9YWD2gbtdWvHOrL+ZV7Hyh/9u+0s6e0RM5L96St&#10;bBJ/Ldt2Yyr/wkq0utKj67wbZWV0LfF+E6c0RRW3KO1oiSwQWSCyQGSByAKRBSILRBa4LBbQ3/n2&#10;H/74Jz+xe9fuP/zQh974g29ScgLl/4Qy9dLKDyMJhOpVgbxNTStNjv3Fn/ybe/72H950/c272tub&#10;R5/qD6qxrdsSPe2BqVdLpRqe/wmTcLCTJ08fOznNpP0Ne/eiXiCoVSadphAlKkBnAKbE9wtEqAU4&#10;WuUL+W9981vuYnXDpnXrNq6Pp5NNonSBtNHRtgJ1wbkS0NWrN7PJ1NL8wmMPPULY2jVr14xu2miz&#10;c73eGfixmdnaoSP6QmFi++Ytb//xwbf8mL9qNWg+HlNMsqeZ+JyFhvhumFdBq7Ozs+973/uefPLJ&#10;3/zN33znO98JXR0OAC7NrFf/3t+N0a7+VkYtiCwQWSCyQGSByAKRBV5WC+jveOvbP/XpT+7eufsP&#10;//AP3/CmN4EWlQIAdUHsXLqpS62OQNjwqKarOeXl//wnf/SJv/qbn/uht//ItusqD3yj/PSjc7NT&#10;uZieyRmNeJNAWzZ4UVG2ZsYyHNeJ2TECETgOycCIk4WUIQhsFTaLQF4EvmLxXD+RjJMIwXDPMZwt&#10;5K1433MOXgERu0iCq7tOYFtsDZoNLZuNEbzW0bQGOwdaytK7yelQa9YXtaOBNnDDbTve/Yv2nT8Q&#10;tCdLpKU1bKOpx+3EJUFYdsYCU1NTv/iLv0jKXIGw5PG6ZonYCMJe6hMU7R9ZILJAZIHIApEFIgs8&#10;rwX0d/3oOz/+sY/v2rXrjz70oTe84Y3PAEAfOvOCB18MkUhwWTlk5T6Bq9UalT/4w9/7yN/+7W/9&#10;7C/8i9fc6Xz17pOf+0T5xHRnyh+8rkO/LuHnnCRAVTOKCTtnVFW2rWYTJAoAFf8yQCzF4q5FajAC&#10;ebGdtF6spJJJfnAc4nV5Bs5drbhcCkO3cKQKE0t7FK+sNsHiEkPAbdarjYaBdxfZXx0PNzJb08uF&#10;4vi36stOcvC2H17/s+/VbtxZAylrsUSA19n5IWmfF5NhisnJyfe+971PP/30b//2bwNhEdeGGWif&#10;95J8n+3wvOb6Pmtv1JzIApEFIgtEFogsEFngZbCAuWn7lkMHD/YO9r32rjtxw/fE+wk8yH8XWp6D&#10;TRSwch5kCRytXK99+d5vHDh24tabbrllw0Zzdqpy+njz7LQV89I72xOv69dvTJqbAn1L4G317HWB&#10;tckK1mn2ZtvaEtM3GLEtscT2pL5Oj22OxbfE49uTNlu2JeLbktpaTdtssj9brE2mvcGyNsfUZ0vc&#10;2kqZlrXRsrbG1Qobt8W9Nb6x2Ypvjic5fFMivs6y1sXMTUlrS7avnlhcLsxM5nUr3TG4ym5vdz0z&#10;qBtm7DuObivVrhezg0RUgED+0pe+ND09fdttt23fvh3XtGsWyV2zDX8Znt7oFJEFIgtEFogsEFng&#10;mrWA4RTLuq/FdIOYAEy3AzhczXdac/IXY2EvCG0viF8VdUpMrVQilUgSbQBGVovFtLa0a3q5lKd3&#10;+jPBbNHK22tsbbeh7a2a180b1+va7iC2x7D26OYePbbX4FvbFdh7DYP1m21tl6ftcPS9hrbH0Hd6&#10;xnWesSswdvn6Tl/b7WvXB+p7R1O7ztF2etr1Gn/yKx/tOk/b7hg7KdbQdrjatrrBT7s1badu3RA3&#10;fnBg4PbOcjD25Fc/MXbP3dr0TELTbWKCtZZnm+JiRoDoZWdJPAvMlaQM1ywFe80+V9dswyUw35Wz&#10;XLMXImp4ZIHIApEFvu8tYN6+cfvZ48dH+gZu3rN3sH+g2aiTIavZbDgNvi+wNC6yPHtXmEg2IjRd&#10;Xl544FvfHjt2eu/6LXv6e83pUxMHH21ry2e39ow3SqXqYldP2uzRtVTF04q6WfeCkm41fKPq6xXd&#10;aARGxQmKmt3QjJqvlVn3DLZXvaDo6GXDqrNnYNQ0q8En4HCr4lo1zWZLTbccjV/Nqm42A71CUbrp&#10;6kYtMMt8dPaxOYTDK3pn3IgbxdnS/Ik5eOOBzi6zs4M0uGUs8cyyso0XswN3DDlp5+bmYGGXl5dv&#10;v/32rVu3EiPs+/5Oeo4xzzXb9qjh33MLRJMA3/NLEFUgskBkgcgCL5EF9D/96ff+1d/8jZVK3PH6&#10;uwbXjORrFVcPak5TYwb9QsvFXgmyPUyIwLpscU0XWvLBb9538sDx11y359aetvW16fblsZ07U203&#10;Xf/kg/dNjS3tfFNH9w92xzfX9WBWi0EBB+heNd/D8SoWb1UCNWuLCVVBbFG1GtTNb7qupRy22FH9&#10;pHMEpyMXFzuocysRKy5pDiBWJzsXwb0IHdZK20VIA11zA81nVR1qepreCDK5uf7iPd7Bj47npxPJ&#10;zXuX127Ax2t8+TsU7HfzOiRsAnnIKPQjH/kI5Osf//Efv+Md7yAzwkt0/a78Yr8bo135rYhq+F1a&#10;4EpzW4xuv+/ywkW7RRaILBBZ4KqzgP7xn3v/Jz/1t8XmspdJz3lxL9He8PyY6UFvkrJVuUa1/Lpc&#10;hRNJCGvo4MtnlpWvq3/iwrUiDCrcZiUAF9edUmNUi22qVW9Ne9ty2g0/sb3vLT2nTh069I+TXWX7&#10;5nd262+IVzvdeGJChUIgmoCCq6SZterNWiIJUL1IlK9LDP6lki5ccHE0L+gJ5rvnPj01+/HCwrj2&#10;qJN5XE9NNfSmZ1cCvZ7wmwkXTtbykm2xjppbvGAx2ATkCoqt1+s7duz4uZ/7uTe/+c2kSbjSXu0v&#10;25165WMIieDLVUPHzIpIQWQqXFZogvzJPuF1lI3hnuFP4Q5hCUhKzhvg8WfDb2pOEDNj/IpwhygZ&#10;hL5Qd/wz9zMjsJa0nHGbG3iOb6shJWWGWZcl5LAoVZ69XKrZKYdDVlZVGkJSDzkp6/KrtIstGEoS&#10;o6gmtBKgSF7oK2q5VDtcUZWPKhNZILJAZIHIAs9hAf2L7/nVr3zy7/RmoW14VbN/xFs1uqShWfVN&#10;K+byRm959HM8UQJ4m5LDlTfYcxt0pXiU9Zhul/3aI08/cfLAsTvWbn5dT9fa8lRmaWzdD/auf+/q&#10;mjt26O/HSvcHIzuSw+/I2DfaWqoc+CVdhaXlvEnAbODXdYP39EWw5+WCsDTQaNOqg9rjzdnPjT/1&#10;zea+Ka3SuTZYt8tPty+bVslwjKRvkJ+rrut+IlCBuS6wCLCQVz55d1/96ldff/315PeKIOyV+Rwi&#10;dwGKnZsxcN1KpQIUQyXC9UI3wrqCm60/SU3Ht4C2UAktjQrR6rPbKCU8G8J65KbDYVBHGx7TmkZC&#10;S7Ql2xOkqHO0Euoarda0Xd9C9OKRFpngxBX3n5QjN1gIo188hJVWSDlS2/CbhgNkU6mUIFQCNst5&#10;+Za8fSuR65V2n0cQ9sp87qJaRRaILBBZ4MVbQP/mb35w3yc/0ZZfXLthXd9rX915111LnV1LnpdS&#10;hJRiPmFm1JtbYku18gpccJFXWvgKDNdN3yz71f/+F//r7k994ed/4M0/f+Me++BD4w/cnbyhtOM3&#10;NmrD84tfmj/zf2ulBW3oB2Prf7xdGyDFV6GhVUwbGUDcUOljgdJNPbhwkK/nQ9TnV/ZCrllqH2Bn&#10;4Nl6s1vLtzUeq9z/D+Onn9BWde3Z+M9/KbFu43Jb+7xTi1ueClvbDOqunrQVV/fsRcXtesaFi7c+&#10;SQ2y2SxtuGY9uq4iDLF///4vf/nLp06d4goy/Ojs7BSIxlVmRa6sNEf4yJVNC4PKrUS3rMv2kLyU&#10;x0T9ScBiglfosbifjNfi2Uo6V0slm7Gcnp1qzi2mCqWOesHI14MKMeRiDB3tOLcQYFHcBCXRMSsX&#10;Iz4v1ezCIkuZ0kBZFhcXz5w5MzExsXbt2rvuuuuWW24hm/TK217gu2TuwD5X2n1+qXZ48V1qVEJk&#10;gcgCkQUiC7w8FtBPfvaTM1/6qv3UAbtRG3jVrX0//8+0jZurZiwlUPUZ6lP+UrFaL7VevuYY3gf/&#10;+EMf/t9//evv/In333Vn8NBXnvjsh+0bJrb9yy3e+uXYKS//YX3flxa8AXfPu7Jtt+e0Pq1uzLi6&#10;l1CJFtQZAdAXg56XWp2L7W+giIVXbSZNu0dbSB35/PzMF+qd86tW/ex7uu54nbZ+c00x0E5CJS8j&#10;aMNFAGyr9HDWVVmstVzL79Erv+3h9cID70Mf+tBDDz0EWgWrvfGNbwSuIQjBG499VKaNlpZAPRYr&#10;bscQ87ExhLbherglBIjnsK9OSjpm3pMxJ5FcjNsntPq+YnOs1m8NLiQL9Q2+t9VYyi1XzVIqaWcS&#10;CYIgUysYUMl4LFiTRWQPL365GIRdWFi4++67P/axj3HSt7zlLT/5kz/52te+llkFMYIg1/AmB8Je&#10;rvq8+BZJCVf+7Xe5WhqVE1kgskBkgWvNAno5fzZ26FTtK99++nOfK1r+9h99Z/8bflAfWosEFuYQ&#10;8avygFJ87Dm6MxQSrORcV1rtvHcGcG+5XvyDP/2jv/3ff/3+N7/j1+96rf70/Qfv/sfY7ZNbfmln&#10;dU2xvRxoj2ZPfHzqyNHFnlF9+7sz6Rt6g7bZkl5OoYRtRffC7+qiGtbLdMU4j+UqCUUQTwd+Z/1A&#10;bOETxbkvzs8O7t75lh8bfuO7tL5hHywNzlVZv2xd1ekCS0iShSydcFRX2gTrZTLb8xdz5WMINcnQ&#10;Ilm//vWv/9mf/dm9995LTImdO3f+2q/92h133EH9QWZyEUOJiIC2lWwo4DJkLkN4By4UxBniPLkN&#10;2MJN1PBdO5aMN+Lp6bj7UGPsk8fnH50Z0tbUepv2TanMHR3eJt/prJtZnBqtuJUQLj9EjWJ6wd/P&#10;Xl6Y2cO7NOSSEVF89rOf/a//9b+C7JETvOENbyBzMiiWmggnLZg+bNeVdp+/MDs8/20d7RFZILJA&#10;ZIHIAt9rC5i/8a8/kOrrj6fT02fHzhw9XCkU27Id7UOr3XjMRCP4jCeKQpAyhdrSAQq3FDJMK8mn&#10;8OUnK07DWSguffO+bx94av/mgVVbuzr12fHSxEl3pDhyy3DQTpSAppkyU7ZXmCktHdE6c0G2s13v&#10;sDSriuZOBRDwcSlTQlxd1eCl+qCbAB6gwSUhrmvWUrlsux6r5fOHn5rRnHpXpjfeO6In4j78lxaA&#10;YQ2jlej2WYsAFOHJotenWON7fZM/1/kBrwI9IVlhHPP5PMhstrXANQJk16xZw09cTfJT8C0gUpaV&#10;F1/QqmwM7wEZuoSobiXc5P5hbsG2zJhjWnXLmLJqT1WdMbej0kdEDTNuZbvSHcPZ3KpMui1jJI10&#10;QrGwIV6Up48/2XhZFiktLDBsDrAVQI9EGOMQKm5mZqavr49sHRhHAL2Ae+pzZc42XOG335X8aER1&#10;iywQWSCywBVuAfODv/nbdiylpdK25zcnp/MnTuuOP9Q/0Fg10HpNm3h0iewOpgVhIBB2ZZPOe0Os&#10;pKbESdltuovF5W/ff++RA4d3jq7dPdBvLkwWx0/5o6WhPVm7u+AaFStet9q1eEV3TnhmXo+lkrHB&#10;nJWNa76leSnNT2pWRnP5M3GBT5DULulzwUL8hKHSOiQ1zzIR3QYoDnNasjeTSrunFyszy3o51tM7&#10;qvX3enEb7ABfCz4NqbiVKwCgELiEukBhzq7N5QrHEILABHSSTQ3kioKZhZgSx48fB8CNjo6yA65d&#10;bAHJcX3D8MBAWxa2sIQr/Coxg1lhIzqElSGE+VO2O65eqVWcZr22VIktmNa4mT9U9haM9kYvPG21&#10;QSzkeq4np/Xrek7dj76Dd6UnZ6SEULR6Me3pCzC7IPIQf8ufxDYGtmKQtra2+fn5qakpEG1XVxfI&#10;HjcvLCPp6DhKSNkXcN6X9Lm40urzkjY2KjyyQGSByALXlAXMf/3Bf0MsVS2RzGbSHfOLs0/tLxWK&#10;Hd1dsb17VIopwqmemyVUIlDe98JBCQn0bA7yHGxtvdHlVd2oNZZK+W8/cN/xw8du2brj1jWrY0sz&#10;pcmT2hqnf3vT6JsPDKdmN2MZLV1J2aet8cerZbOWHs1aWcMpN0hK4NaNekPHJdutBc/+eFXNqwbf&#10;/eeChbCxXksF5bhbtnQv4zZijWXDqGebWttI0R8/OF+YbrQNrI+PrKrl8K4xrSYixAuj0pCfC4ER&#10;Nokg7BX7UK2kEk+cOHH06FGC+G7btg189sADD5RKpS1btuDahU4ACIvvlNz55zGgbBdfK1mRHViX&#10;JG3Ckq7kOFuq1nSgeYyWmvmKvqT5E9rykbK3bHR6fYER5CuLZTef6LETg2mtTXOTvttQ4RFkEb4z&#10;JEovaNtLhW7n7R/+yVM8Pj6OSyJGoEWnT58eGxtjIwHjcFVkSzgGoBpXmi/XlT8JcMU+F1HFIgtE&#10;FogscOVbwPytP/p123FgW7Vcpp7OaHV/5siBoDLTMzia7MxpiRhJDpScwDdMyxBnFvGGltcDLzCF&#10;UxsN1oWLYh2qSZZarebVnYX84oOPPHjy6Im9Gza/YuOGVHlx/tTh5vDS6tuGtE5yDNQT0Kh+ys9k&#10;qkOWM1PMT/vJw1b743rj3vrsg8b8A27l25Xy/c3S/V7pPr94X1C+Lyjd75cf8PgUv5Us3Wu++I/z&#10;Ta/0bbd4n1e536h8I6h923EfrdYem4s/1rAW/fRksX9+2e5JGqOdlXg26cZ1v6lUDT5hjwyiNRCE&#10;wMLfyyOJwrmpc0Ebgniu/PvgpavhpWKpl64mz1GyXCNiERw+fJgKv/KVr8SRiwAF/AkRizM+vKMa&#10;v61Y+BMAxz0PQ7lSXcBGDgEBg3qBqgJkQ3oyHP453DRwtEvloKy7i2YwazeP1czpZsrLxRpGd7M9&#10;uRyvLzYSbSlztVlPamkv5tbrnu7E7XhCSyfMhJG0GmaDoHXPHkmyJXxCw1bLXIE8s+eZ4tnka7gD&#10;jzOYlUOAsOSZA85iFqhZXNyQEwBtBcIKFwu0vdJQ7FVx+31P7vnopC+nBVqJdFoTmBIuUi1EinQ8&#10;FfbZUdtQy/F4Sgof3q7X9Evj5bwy0bmubguYv/OB3zR4B5kWCawS8Vjaby5NnJ07PbboNPp6umI9&#10;Pbodg0YkowFPmOG7BNYSqlWJBJ6ZQgW5wlfJnClkFevFYpEJRyAsSbTQwj78+GNnT525ecuO29av&#10;tZem508c9NHC3tCldVZdt0rJlK1rmbiT6Jp1vLMN5+lK/VCxNlOv56vlqXp9yvXGvea425xwnImm&#10;M9nkuznJutOcrjiX5TNVa0zX6lN1d7bSmKw0JyveTLF6tpykDSWvXHaX6m6FGEiD/ZmBwSCuIhMA&#10;TpWywlCrNEBB/JZ3ePjWDBnZq/seeXG1vyowhFQSihEiFhCGeGDz5s3cwE8++eTJkyehGzdu3AiK&#10;5d6Wm18wq7hw8S3qkRBKhutyM0jhgiBDMUC9NUPRrNb0pmGRuyOfdE41jMUg5WRNT7fJIGf49Vit&#10;2eHYvalEG/odv6E1XMtlYoToGSpGc0wFjGXUJFUKpQUr8ejKSyc1uZi71cUuE0YAtnLU4ODg8PAw&#10;FsAggNqlpSWkBdDV4HUxCBW40sIRrHwYX9xdHB0dWeBFWUDwq3KkUE8gzyxzKWzB19M21IcnWvUV&#10;voq909r3ivYgeFGmiA6OLHAZLWD+7u/9lo8TU9M1eaIIrd6V8fOF2aeOFCdP93R2tvX3G7mcEWN6&#10;FLcqX6tViWy+ErwKihWXbXlDK8hXKvHmg5JR8jhfXyouPfrk4xNnxoGwt65bYy9OzbUg7PDeHq2r&#10;Fmg1HbVtAM2bNrSkWS7pp7Vgn2ctaZ298b5Nfd1rUt2jRk93snsg0frEewbjfKuPWjG6B+wX/+kc&#10;sDoHjI5BvXuV3dXPJ94zkGvrtJNao17TKr617FsLi8sZ3W4f6K/35vC4Adg7JC1THLUBD6uZJGAA&#10;6H8HsqyEL1cFkruMN1ZY1JXf8LCGBEA9duwYAHRoaAitJ8iVLUeOHAGc8Se4VqL6S/gCQaVhM8Fw&#10;crll3BLKSMLdBGiKUpbBXrFadRsN8hvApqa9XKqYbhyve7PNjJMhMHIssJj7qLjVfLOgJYxsNu11&#10;kykr8GKOy53GaRVidQxbcxqhvkAJDKQ+4Y0Xnv15r8LFdqC2k5OTVBgEPzAwgMqC0ekTTzyBKBZr&#10;bNq0adWqVeE8wxXowvi8DX8p7vmozMgC51tA+ZIoEKsyXCrfZPXWUJiVFwj51Fucqwq/rlIJtTBs&#10;BGGjeyiywHdhAfN3f+e3SG7pNRyjgSe+Z3Wl23CHniqVnnrErTfiqXS6rxdPfIcZczW94Xu6ysMp&#10;KDZ8ecqriy3gV8ArVI0E0VRPoxfMF5Yee/LxybGJGzdtuWn1iLU4PX/ykDZcGdrbBYQ1jBpTKJBI&#10;JmmK6tbCwlT5oNs8bmtWMrazI/6qQfO2Tn1nzN7umtcZ5nW6uVMzd+pqhT93mOaOpLkjfjk+Ceu6&#10;uH2dZe2KW9tj5raUtiNrbojphl3IVxupwa5NO82yq52aRtaY3DBoJttpXhNaGtUjBCyWMTxyhlr+&#10;uRDxGAf7X+MqgquLBgOwwsJSZxhHkBmz5NzYbDl48CBT56A3qFlwm9CNonMVzAoTKagxRLErRy/n&#10;CcRFI16u15AXJO14e6qj3ehMFhLlw+XGRCXntdmkxvOVagddTqlaIqlHh9XurtbjuFzG3IZf50HE&#10;6RDZTtOp80CKsEfGkIJZRX4tW1bi2ufoEC4G9agqaJUnGmv09va2t7djAfze4GJ52Ckcm0DHSlID&#10;7vkr7YaPIOx38RaIdnlZLKCmTkCmvEbP5bzkX8ArDI6Ct4YkPTnnWvqyVCg6SWSBq94C5m/8xv+D&#10;nwgULCRSxfAc20wm27oaln7s0PTUTKAbAyPDWjpZcXhf8ZoiSJZyixbmVYCseEmz4K8N/8rbTjSg&#10;asjp+8Xl4szCzOP7npwan7xh45YbRoYREiycPGSMVgev79C6iQpb49FWkaqIFYCmYLbo7tOCccPL&#10;WbUhN77ZtHfHaxvq9oipDZv6sK7JZ8jUVlnqM+Jqw8GL/3hDRjDsO8NOsCrwhzR9yNZXxRrdvpX3&#10;jp6pOOm1O+54S5uRWnr8QHFhIbeqNzYwYsRt2kniXXCumvlRue4ZBagXuZgIIwg5d9XfJi+iAVdR&#10;84GwRCGgwrCwaGG5jmBZaMjHH38cdpagWrt37yaYlIzcQm8qwW3SzBDCisFAeCvFNuGQT+FK0yDw&#10;RjaZ6kh3ZoKMsaiVD1bqE5V2r53RGzntiFPcwqme7wZ2Ld4Y9JJpK5aLO0GTcpXwujXtqORzK3Jn&#10;CJwVXQHfK3niEM6urGpYz4tdJkakQFiK6u7uBqoi7eWbolDEorsgzNa6deugqMUaIXB/EffLZT70&#10;Krr9LnPLo+KuNAucA67MVfJqUOEhEcgG3ky1tuz7rmXHW7oCoX08ONorrfpRfSILXIEWAML+RqMK&#10;rwPLGtQDz2m4WSulG/FcpXjy7Nni0nJPWzbZ3UGK9KqulxxSvX4nso9Mico3lAwQlgWSaaWiYHF2&#10;YWZp7ulDBxZm5vdu2LJnaBUQdvHkYXN1ZWBXe9BZcrUGaa8AgjiUabWkfaDu7XeMoq93mctepVJe&#10;auv1E2uTjr0YGNXAKAV6ScPpTKv6es3X64HmBhpy+Bf7QWwfaE1PQ9jQxFUc6svwrVqlsTCxdOoo&#10;FPG6ta98WyzXtnD65NTZM0QK69u0Scul7VQCdbDmaEGj6fquozm6a0o0BkE2wtVdgRf+ZavSVYQh&#10;gLCQi0CxkZERJs25gsRABYOCa+EdsRiKWEAtnkxykwsFyzfr56FYGb+tVI0LoAwxbiydzCST6Xg8&#10;bWWsekybVRDWmSYKRrulYmgh3GFUafO/z41F9K1MkE0ltR4NPzGmRJSojoETXG0rs8F5pK+QsqE6&#10;VsCr1Oc8oBlenYtdJh5thARUHhJaQhDgqQa+F78uFLEg+/Xr1yOTFSL2ZbuvvssTXUW333fZomi3&#10;q9ICSoh3Ltc0vCsaNE3j9TJ39OinJyaOM9xsy3UbRlKNe3XNgwrhfRgtkQUiCzyfBczf+70PBLUG&#10;vA7BqWBDEw3kqIlGGhTrzi8vL42NNeZniY9q9Q8YdsrRcd3g9elLdMww7AAron8VCYFo/tio/qw1&#10;irXysVMnluYWdq/bQFxYtLALp4+Yo+XBvV16dw2BbYtPsk2tXaumvOPm8lQxyJrde1abllk4WrW8&#10;RnqgXe/OW1rDIFttS+lO0jDDx+PFN7zW94v+wJ6adByBg2+Z5UKl2lozHpTc8pnywmGcRzesu/H1&#10;2khvza7PzE3Pn51OpZPtne1aT5dv4SrueVVwheK+kOOH4mDJCCoQ55p9lV7hDV95aaAVCUoASsP7&#10;nhlzABloFQ0o6I2QqEQngI/EgQlRrETXEkSIigD8yvqzoaTAVsGO/MpuYewCMxFLxOyEZSeMlFW1&#10;tWmtsL/QmKxlmx0mqmrfapG6HIOPcuA13Uq9Sa68RHdM68Sbi8GWeh8yCUDc5hA9SwXC75BhDeGs&#10;SCAuuMPFBloMUGk13+BX7CBYGQiLBbAJ6BYilj8xi2SdvdKWK/z2u9LMFdXnJbMA7iJKAtt6+viq&#10;LZVOHz7+0COP/Y+z4ydSyfZVg5tMM+tJLALdNbTLkzj6JWtOVHBkgSvCAsqfOhMDj6X0uJ1OpTrt&#10;jGYnm1252M17t7/xB0bWr108fXr8sSe0M+NmuZGzUiHtJNPlYSB3ACt/yqua9zRUDa80Xnt8E3WI&#10;1zwb0Ryo0O5qN8/3lP8Tk/DEniUdEQEPEJMS7/2kYR+MaUd7Pe2Ggf69e2JBemqfM/7IYqB1B1qX&#10;prdpRlwxtniyGKlAzwa2d1k+muVoJlVq9SD0HmQvsNzA9DKOlvQ0s242gngwuqr9dTfldm+qNZtP&#10;fvme6UMHtVJRxcvlGB8wgY+4LXjlPEBzRVzqqBIXskA41S5UpRCr4DxuWu5hWEaI2J/6qZ96+9vf&#10;zj1833333X333aQ/4GZmHxmqyVNwXtkh8RniWjkkXBjsyE8teRzpQ/DsUsIcHiCPX865dyhOhjx1&#10;jK/Kh0vTT0wXjua1ohYzEgyONIPQBedo4JVnD/3JZOy0Ulcgt+UlLSs9NYVkpZa04s4773zHO94B&#10;+ToxMfH5z3+eGLr8hCkuqfBo58gC14wFzonrlHrA90u15WMnn7r/wbvPTj01M3+w4SzF4ioFpSzs&#10;cs2YJWpoZIEXZQHzAx/43WKjphO8kqlJ1yeTAMJY32m6ltGWzqYK5eKxM/W5fCKTiw/3N3NxvVqp&#10;1isFlXOy6pSreG8Vm+WiXtMIn9V6nfPihKFhelGWhB33jODYqePjp89u7Fu1tbMDIUFx4mRiqzOw&#10;K6d15GFhDYCsZuvNlJY3J/bPLJ5sZuIjXZt7jE21BXt68YzTNd7pDC6ks2v9eKxpLlhqzt9WCbL0&#10;iiKFLpR1VnltX8qH2RvlM4pEURFbxCpiJjgRNExvzDt52PWN7jW33FxbNVhND3bmBt38Yu74MbPq&#10;dLR1W719TjJWjSlZE049TStwXIcgZZZtxay4aVigk2tZS/AS0WArVZ4rn4AXfDoOJFYUmgEuFjxr&#10;f38/1GMIaiEamVJAFEueVUZ9N998s4RBFf5VlDNSjRA4Sg2VQod5w1ZsZVbUxwB86i1+3jB93fZs&#10;qxLXZ7TSgZIzUetxexgLtfZSZA2iWNu1Em7SdvVkIxEL4vGOmD6kBznXbwbJStK3mXg0TSIYBBKX&#10;h3TMBJts2mZipbqAmoRy1fM6DIG8PLmCUEMoL+thXFi0sJ2dnaFUgBWIaihYIjbg60ZiXqhrEC1H&#10;hazwlTD58ILvhxfVrUYHX7MWaDlrEWeg1RecewUpahWlmuHyYBL+pzA/fvjJL0we/7he/ebm+NZ0&#10;JtY3cmP/0Kt0nYB5Mo2i2J1r1oRRwyMLfPcWMN/4pjceP35sZgax37QkkJyamjx1+vTZs2Pu/Lwz&#10;NQMLOzs3XQn8kq9yxx8+wfTH8ZPj4xPTM2Nn2GtsYhq/r+m5CfJQzkiW+UJr4cUGieXWmsfHTu4/&#10;fGBuarbDiGWrFWN+IliezW4P+nHn6qwGWh3UCD2kO0m/ZM4dWyyOezE7Nri9J7UmnfL96uzS3HSx&#10;abr9g+16D+/0phvUjcDVTUdjut+8PANWmbdVUz2qD/FJ5UBiW6+uN88608edmLF6wy2vi69bl+no&#10;yrS1j6YSpSOHTy/MNSyzt78vlsul0plEKqHHYgnUjYRxSKVTiSSohfihyAtcx1NBC67J5SXCEILP&#10;nr28YBtTlGhhRUjApLlo1/hmC+gNPpL7/+mnn4adRf3JFmArCE8grDQzJF9lpVWZVpicZ+SqqsIK&#10;4hlEZCMigRVooFKrqiBscX+xOVXrcLqUDpvPM+8whASs8gYs1YsVq2r06lafGZDbC5W1aQRxz2fo&#10;Se5nxlBqGNaaBjEM1/lOjILzbCK8rLhghi5fUi+B4OE3ewLT4VnZjRkVUGzonsjOMsGCvgLcz/PO&#10;r2QyC+UEAuVDGP2Cr8uLPPAluv1eZK2iw79fLaAip0OnqtiKPD0QOjyPKPQ8zUd6xOPeXFo+fOjQ&#10;Z04e+0pSb64f3tKWzDRMN9O9ra9/rxqLMnTlMdY8tRItkQUiCzyfBUyw1le/+tWHH374wQcffOSR&#10;Rx586KGHH3rowQcfeuzJp/c99PDxp56cO3umUaswOizOz5949PEHDx979MknHj948OmjRw8cOHTk&#10;0JFjR44ePQgXcwSvbV5mLKwcOnQIbw+WIwcO8f/c0oJHXPZKvT52Jp6fbdMbnbvtXiBsBxEJgLBQ&#10;WYxRk0HFqk9XS5NKadC1KZNea8eylu25Y9PlxiGtvUNL9pgE0vRidXgn9cZtpDX7/Dnc52vyhX+/&#10;GIQtnq7NHPOahfb2vg2FQF8sVM1C3i0tNWenDx0/nl+Y74jHMrpRrVWnC6Wz+eX83Mz87Gy+kIeZ&#10;wsUNMSUTyC3Q8sLqddUfdYVjiBBjhRAWehQXe9y2JOyAePeDzyBiQbFPPfUUeln2IZiUuHyhjRGY&#10;u1I8EKI3BQ1buFVA7DOz/GhWNAusigbcj5mVmD6jFw8UnMmLQtiElazhN4nsOuaZOSPVnYq12UTC&#10;cwGrXtPxHdIcwMei0CFoOiQuETFCGH2eWEIgrCyCv8/DmuElY7skmGVPIDuyYGFhBZ4iJ8AClICG&#10;mAUpPCwsKFYKXFnm9/Ae+B6e+qp/dKMGXLoFpJ8PCCoQkO5EESHnZgOBsKa2uHD4iSf+7vixT2Ts&#10;wvY1O1Z3X+84i4v1Qiy3vn/gRtuMqfeEzCpGLOylGz864hq0gDk/N/fII48S/BIK6jRxMY+fOHny&#10;xKlTp8+MTx09chhqVWvWOtuyGcOojE/OHz7yAPtNjB8dnzh1dmxmZn5xbmFuenZ2ZpZ/4VxZFhcX&#10;IasUlzs5CX9z8vgJ8Gu+XKzmS2alkaiXu0g5ZHp9NyR6dwuERUiAFhAYm9Lxa1loFsbrOPR3bkml&#10;hxwj7aUy8ZIzrz1IbqKalbMyq1JGusFwVuX0chEgXB753cUgbHXCnTvuTB13J+brDxw59uihowcO&#10;HTh48Kn5sTMTkxPe8qLNq3t+7skDB7/66GOPHD329CMPEvh9/9NPnzh+vNF0CM+USCZEwH9tLlcL&#10;hqCe4s4FPCVQFOAMhlVIR1aAnoxGgHFMVjz66KPc2ET1x4cJGlJCT4T0pGBimUxvrVBCmLhLVhSc&#10;JeaF0l37ASysiZBg1igeLDpT9YuxsLAyMSMJNq3WKsTVyvSkjS6zodUdleC56alJCXWXuRCy6qOc&#10;wOR+CwGlAFn5DqsnW0QjGyLaENazGwA9hLDCwgqElcsKcAfusxta2LNnz1KVG264gQiyK3PqCpn9&#10;vbr5v4en/l41OTrv99ICMK6tcaRp2vh4BB6vKfgflOvl5aUjTz/16eOH787FKjdu371xZJdeS8wt&#10;nZgpLsTbNoyM3op7J8+JekBVntnv2SPzvbRedO7IApdoAbOntxsAedNNN73uda979R133HTjjXv2&#10;7Lnp5pt37t7L+s037t170w0b161N4nxdKHb6fnZ03fbrtq3dtml048Zdu3bv2rFz65atO3ftvP6G&#10;63l73XLLLbfeeivfiAVZWL/1xlu27dpBCoDlhaUdI2teuX791q5El+2ktwZ9u9q0zpKPKkCiEgUp&#10;vRarT5TnT6JB1Fbt6YmPeKZd1TK2YZdzp1LjMw3iBfStTpntzICSZJ5Z+qZywLocy0WFBFPB9JH6&#10;iadqB09Mfmv/4ceOndp35OATBx4/e2bMd5yBZNIuFU8fOXz/Y499HQj79IEjRw4+/dQ++OzDhw4n&#10;E4m9N9wAe3cubeDlqOdVV8ZVgSGkkkBYhAS4bQHLgGsQkGwHjQltyXZwLRiOQRyz58A19oGsZTu3&#10;r0BYIVkl7ICUuRIsrrx2TC4qCOtpdhBDC2s8H4Q1PAMyH31LtViplatmwkx1puw0CWc9FRy2lV5d&#10;fUPFoouF4W2liRN4KlSrQM/wO0S34QUKHb9CaQQ/oQAGm64UEqwsASMAWMHxYHqGwYxdCatHVgiU&#10;xIKJRSv8PdSCXxW331X3UEcVvpgFfLgVlYALfw2l/lF5uPDNdLWpmXv2P/2ZsRPf6m9P7N5w05qe&#10;HUaQbJSX5vMTi7Vitmfb6OpXqCB6KpI0XQP07bU6bRfdW5EFLsUC5uBAP9LNu+666y1vecurXv3q&#10;nbt2bd+27fo9e3Zu27Vz9651zJYOD+cI514qu4uLccddC2DdvXPH3us37di+edOWtevWrV63Zv22&#10;zVu3bN6+fft11123c+dOvnfs2ME3y95d14+sHR2bmjh76syNm7a+dvu2VZanFeZjG5z+Xe1aZ9lX&#10;QoJWdhItrVXt2lht7gT6Qm1oT29qteYaJSNO9iO/PWg7OVbIzzm5VJBpS1mpdtNCMQSDe3lGqxeD&#10;sJUTjdljzepSItezNjY00r56XVt/X0df55Yduzat37Br3dp4sz524mTddQfXrNm4fv2qLZtyuezc&#10;7Nzk5HT/YN+dd72urb0DT7lrVp5/hWOIUMbKUwMFK0G1gLAEIggxqCAwvkGr0OqsA2Hh2oF3zJsz&#10;ey56A9lHFo59JjCFaGRlZlBhSsGOvKNaLGxLC1uLG3PPw8KqUJIc6Qa6G/g10h248baE3RczYmhq&#10;lAOiixuhSili2LptGrbKePxMbNqVal3BtSr2QSs1yUrBQ8jXhnQsDQkhrAQXWxn5ld2wFYUDYUnc&#10;BYQ9evTok08+iTMcjz+2CrN7fA+J2Cv89ruUvjra9yqwgK81IF952N0GXpvKv8Ktz58ee/Kxh//7&#10;4syBrrSxZ9Oe1T07DTcTNOsNL79cmF9ulrLd24aGb8XJU+neW/M0EQt7FVzsqIpXgAXM7u6uZqO5&#10;ZcvWtWvXwhoSZ4Ac6LzftIZXKFfm8MoqlT0HmaoWZ76SFF2Vqom3c0dbLJshOGW12ajrXpV3Is/j&#10;MzmBJCgsSlDef27DyVcKjz752PEjx3cMr7l+1UCmstSYn4hvcAYQEnSFEBZdYFKrWtVxb/F0lfQl&#10;3VvaU6N4plSgZ82YpmVT1UKhNBY0phsdqWxsKKOlq65V+04kkhdnzYtB2AYQ9rjTkd5051t+/BVv&#10;+5G9d73xple98o677rjljtfv2rFj89BQzHWqxcLA4OAb3/imn/jxd9/+Y+/avWs3c7uzc7Ojq1e/&#10;/o1vyJCnlNTY1+qo+srHEGENhYUVCAsmWxmCSmAfNzZeTSgKEMyg9oZ6hIgFsfGN2ECwqdyGod60&#10;lTzyHAXa0pOc81Im/RYvOLLixbS4XUucExJcXAtL8jf1YgtIYRezg3hDxQzxiYLnt6lks7gfNpCt&#10;kh5OIVTNc3HvUhHuQlQaPhwhLxtSs8Kqyp5h5QV0wkAjk4GF5U+BsBJWVpZQVABahY2m3yATL35d&#10;7AMLS3oItkvhYNnvFRF75d9+L67fio6+0iyAb4ZFgEjlGmz5bvP00VP37Dv46fL0vlVdvTvW7Bzq&#10;WqOCm6P1sXXSAi0XppYaxXTn5lVDN1lGTOlg6SEiIcGVdlWj+lypFlAhMNHu4ChSqVaLpVKhqIIJ&#10;FIvkZi+1cm05i/XmYtO1u7r6NmzsXrPaqJQKE+ON+fk4UXhcR+dRtLS6ir1zLkeXIFcO5eVHvgNi&#10;ZlJyo9FsqXxUbj1BBi3Fj6jqlG3Un+ptT9IEwmCS0iqGqg8fa5W61Wc862mr3HW39A4PJwvHtenH&#10;a9rkotYo6nr6pTZs0orXa3RHQU9/76rhoWw2Z8cS6Vy7QwCC3n59eKR/w4aR9esIqZA/c0abn81l&#10;s/19vQAd5pLVFKrMJl+zzlwv2eVZKfE8T+55SecMcZscFRYliTnArFxESeTBpDn3Nrc0mPWNb3zj&#10;K1/5SoDsJz/5ya997WuE8pBjQ+QqFKwcS45Y5vdVfB21CBv7nTq2noDW/89Z7zoxtJheVCMhM+Ol&#10;zCVr+XBh6qH5xkLDLweGY+roX5HEum692ShXypLieCWKDesj8DSMsSXoXKITCOIM9QbgzpCRlZ/C&#10;OlI46xiEb/YB1v/QD/3QD/7gD8LIfv3rX//4xz+Ogja05/cKv17SnRDtHFngxVug6UPsqDQ5BG5u&#10;1OeOnPj2gaOfPTvzlQ2jQ1tWbx/u2appGae+5GuLAF0X94/WsJbXn1IDneuCCBGtHq5oiSwQWeB5&#10;LWB2dUEgNTds2Dg4MMizBAtbqykCtVCtuRpMTt1z64l4LNvebeS6mx2Dxcp8bHJ2cCmfjRnVbLpk&#10;J5oNN4l+XYuBTpu1hu+4lkmkK5+HGaqpTjiRZvPA4UNHzpzaNrrm5r7+TGFueeFMcl1lcG+n1lX3&#10;girvZU/NuqT8qlmdqs6frAVNc3AbQbWQCizpVkVPVD3bjQ05gVsxD2vOEcPOZJPb25zEguWuDiCd&#10;LKAGGeVBiwmef1y9iF9ySUsrcpHS1aqYnCquCb6kGb9mFxE2nGpoxe6+gb3VeGIuKFS1RqXq15cX&#10;1Esf1VIqF0vn8pMTpUP7hkpL8fbulNt88MlHnzp9sntk9R2vvqsz02ZU9UZc5VJ69kdyLH33H6KM&#10;fvc7fw/3VEFl5AMlueIDSrosH8tRdvDruj7uG3OeU/eNtOm10tpQPkmHBTTyUUJWX90RLQBJXbhL&#10;WskDWj87zOUr1sMHAE5MnD1w8Gnbtjo62zOJdClfKJfKTqPhEJKjVKxXK+xTrFWRnXZ2dCQSydMn&#10;zxw6cKSUL69dva63v4fiYSIlvL/AQb4VpxKwjlhWDWeojKzjyMUNZ8Qsy7GSlZR+RqsdqlSnGp1u&#10;5wWDapmBa+Eaolph1HXHJ6RBzXNOV5O6n+5p8/uM+WA5cL1kgHLXqdtV01PtDXULITQXhUOIbtkn&#10;lMCG2tlQBcH4lqEpfpnsBtO8UkggqFTctlpKdhVjC6YWfUUrMN8Urm8bNmyQGFuirBBdgQhk2UjJ&#10;EN6X9JC+gJ0jFvZ5jKZSbBDRUD00rceUm+afqDAZqqjLdS4/KkDrGdahVa7w699Dlv0F3BKX5xDF&#10;t7QsF/Zurf6E58HUCIWu1ZylYyc+t//hD2tzp24cWLN3yxvbU52a29S8ZksmEKOHdLx6IT+zWC9l&#10;uraOjNxKEPHWGJF40byDvh+0sBJtWsbM8uDLOF96APlVYsmHz+nKANXPfng5FjZB5oLoQFihwJWp&#10;rUNhWFhO2MWtHEiHvZB0klKl8JDnFj6tLFnWV3oayLHC062sf0gQCJUglVlZDWmO3JzhKeTJWmlA&#10;OQSEFnaesi57hqHKpfzzutyVqrlnPwVhZULiQxoirVhpnLBp4SHnlRx2CLL9vD/F5mHhYcND34nw&#10;BRTeGOHNwxbYJXkxiblMXkuYgJlT8cCAPZUksT74DO7IIHSOmYzHk6YZ082YbSXrpdrEVH1psR43&#10;nFw2SKYdwmIxg2mRNKvFMVm6ZdutlxYOyzFkeYHn7D904OTpM7vXrL+ZFPOlhcrCRHxtbXBvt9ZV&#10;84GwvAUJpeenCKpVHW8snWoErtm7rTO5BpetIj0k4aANI6E1g3QjY1TiM3Ol+WoxmdXacu1anMe9&#10;CoQFFTCa1QiHCQbFf/tSIWyr61DUcEu7qGb+/bRfNxrjztSRulvsHBjd3Wxvy1sevBM6B8K8Kk9w&#10;p4kCvyMRs5r1/MTkzNi41dvPJO/+40cPnD7Rv3oVkoP2toxuuRaGpIO7Zj4MYlBoXuCjZs8vw0ez&#10;SCtgNqbKCw8dDU4RFwJRiWEuN61KySr7hE9FJm04SmzK9QQ4ciMrlh9k6eNJxRpbVcQbH2SpggEz&#10;cjHHxyaPHDxGZMe2bHslIMHy0nKpWGk2Kk6z0qzV3GbNddTcAqk8DL2nq7veqB86fJBIHkhr1q1f&#10;SygDnlUeLSE1w+5DJKeyyLo8w6TAYI4iqASJYsycMkpHy/UZIhJ0XBDCqupyW7fgRavuRKFTXWTd&#10;qCa7MlZvTEuRRcPgGVFjOTByK8JxiEqlV5KuM+yhpBcLeWjp9eTPFvhWQgI6BPhUNgJhEVeE+wgq&#10;DXsu1ulGVQY+10VOQIho7ID3G6HHBOLIi0QOF9c3lpeBnY0g7PMgNhW5Qk1dM7BSA6Rn8CtPBnMH&#10;LV03HZ166bbGYEob/e1vfxvVGS8SIfK51V+GocjztOJl/1lZjQeQLiTw1FQhH5ldCSyYkGptYv/+&#10;zx5++ktabXHzyJpt63eYRlbdiq2BtTK5ihluNJqNfGF6sV5Md20ZGr4lhLDg4qsdwkrPEPYt8rDL&#10;Rpnb4Vu6C0nWDfbiT24qUR+FECfsNAQUtm7Icx6igmCkBOlewh6Pw8NfpacKwZB0wvKrVEPOzpYw&#10;++BKxf8F7yxpy8qTUoiUJj0/VQqhtoBsGe0L+AsrI7hQtsuKEAoSorH10Cl8zBI2XDZKkyUlKgmk&#10;OBdbxHoru32xttTquftbKZa3G28xWQ/rpl5VjsN2MYUMGARBSgceAlmB6dIWqiSt5vCwZOog6R5X&#10;9vzsI6hU3hRSOM1Z+YqR/eWO4icxkZzO5LVEr8TcKCvsoRLA8loNghhxmHmMCGoaR2MeNKFqQWw6&#10;8azqzvyim18q10uOEdiJJFAi7zY5swKOPIXg1jiJh3CgtuI2LFMcVnTfgf0nz5zes27TbUPD6fJi&#10;af6stbqyKoSweFoDO4PngrANAmg5MT3bnu5IFGrliUOBM9MYah/R+ht6jAbVyTmr+gY3YCir2nuZ&#10;IGxtrD5xqNFYyvQOXddszy23ICx0UtNtMGPrErZa15K2lTGt+lJ+4vRZNIqNUmVyavrUxNm+NaOv&#10;fP1rzQzg3mhlpm+N2a+RjxAUz/78E072PIr2Ev709DIorXZ47thHvl176Ix7am7uycNzDz9VefKQ&#10;d3TemmqYeUtrJNVtz43ZypGmXjF0WPjrM8/Hu4e7jk5D3SjUks5Vmzo7fujg/lq1DBFrxxO1SpVr&#10;7JIkQCVEphsiPTJ6GB/JDDP1La7en5mdPn3m1GJ+sT3X3tbWRg9CL8CYUOkHOMCBw1ULz9TKRdIK&#10;1BqUX/dLXqwU16f06vFKY7Z5UQiL3lV5dLUgYMvNmeZbnkUmESNuW11JwsSSVQ+q2GEWUnWX38mz&#10;IGKAcPQvnWP4dglha9gvh1sEwiL5ZYuwsGHXE+LXECOyggVwd0NPjFCYuA1QsBCxoiqWKA3y+pHX&#10;UljCSwo/Igj7fObloWNQ2Zp8ai08KdxBhg2po/5qCVxAHgo9gCI+8pEPk0+Y9MIoRuQl97zv++er&#10;wFX5OxQq724/aEJgA/sxkBoZq+R7WqFEiJpPHt3/ab88uXVk3da11yVTPcwNKZBLBpLWotJvGUoL&#10;W/g+hbAACUEhgmME8QjmYB08RMfCr7JR4KyAIbYIjmE9VNuvBE/SbwixJ1CGX+V0gmJDhCQnDcGl&#10;gNdw/EwF6K4FOlOCVDVEt89xU4ZwipLD0qSZAl5lhTYKnBVwJh1RiLPl2ZHq8b6Q7lFQWlhJ6ZDD&#10;Y6VpIVNL60iyI1hZ8CU/Sccuh0h/G/KXz/2cSvWkHOomTRBwKdyEhJjkdYNmTM4luPPc/fxM+J2V&#10;8DQcWlANSqaZnEWswW7ATjZK+VKOAHEpfOXEznmmkz1DcKwTRoCUWq95zWtuvPFGwj+JJI66JmAO&#10;mV61YK/QEzh+rW433VhgDM3Nxk+eNs4cX1ic9DraOnZcnx8cPhWz/LbOdIYMValWVtlUC0bqyRjR&#10;BFKV4tL//du/+uJXv/Jzd77pV/bekDnxxPHHvhy7feaG927SNiw4/iJtIoWr7XUGc/G5+wvHv1L0&#10;a7Ht71zXeYfvxiYYm+mWX/aDjJPTgjiUb3Ff/ND/nC0c9m5+zabYu5eSG1N+es4hIhd3AHSPSs4H&#10;g3BpPWOLjFCZvjCv6sUdS3N7nGUrf1/poY/nK2eGdr/ynzU3rp1sMyp2zPOZBnLohjKk4dKCLscd&#10;rDTK+w8e/fb9lZkZI50bazhfPzu2+g13/vp/+rO2wQGVh6nlIX7tLBdTdoaa0BdpimbQSPiZxtcm&#10;H/m9j3RNVvsH2paDubpfSCXTdqYr3jlsdg967W1uW1xvt8yM2VxlpnLpbFfOak9oIFtTcxQZq8Xp&#10;1vTAaakKHv32/Z/4+4+iCF+9gRfPDrCgiu9oW6l0kqxrsPtqBGng6+iVSkX1RjL0fU8//bnPfe74&#10;kRO333o7MT2uv/56ni55OGU4q97/zySpWjkKV4CAeBsIX6rxvuW+zKFs+RuVxpHmmspqA7znkzD2&#10;GcKVdyR9l+npHglplbOzmM6jJpo3bY57W834nenUbfFmT7moLVYtJ0iZPHpyOhnEh3UIB9PSa0tn&#10;F45upQ8VoEknAEyhcyDvCYfDp27dulU6jpAhkP35lh5HeuHPfOYz//7f//v7779/48aNP/3TP/3+&#10;979f5ARSBxnThz3si7wNnvfwCMI+t4m4w9UURKjEbs0ZcnMR3oJxXNPBSVEnXimvlVq1ceTI8R95&#10;x1t+8zd/8z3veY8Uy6UM8cfzXovvrx2IDMKDqW5kJkT4CGdSKp/cv+9Tpw5/LuUvbxnaum3NHive&#10;7haLpt0yMrmf1fPCZJxFdr18sTA2/sSx/HjvhrfdfOuvxnjrSng8g57hO36TV6ndwl6Cm+Sv/uqv&#10;SAoDasRLhPBHb3jDG1AcfeITnyAjktBp3EUkrCaSCT0GQaZJt8QWwnT+8A//8HmP8IEDB+hhGCGz&#10;A3CKYKCUJiai1wInfelLX/ryl78M2KL7AniBR37iJ34ChCPl4LP7kY98hMzYODCAn0CBDM4BP+98&#10;5zuFAJa7+rknFkJumJp/6lOfIoYm804c8opXvOLHf/zHmbbCR4IILfSKxKsh7CAnJeAgfa9wHNL7&#10;wQjgUyGVF9AlPSTOFYwS0aRxOAEKf/7nf55skWFPS8P/5m/+BqUWLZWZEORbv/RLv4T7LO1lt299&#10;61tYjzPKgIG2kEvy1a9+9etf//pwVHDBO4qrgz1pGnlVMRFMBCaC3OQSYKKvfOUrZKaEksBQFP7p&#10;T38aN19eB7SamghLgjF/5Ed+5K1vfWtoQDEUB2IQCblIqB9elBhKRhSUgEsJpfGWYWfenvyJc/DP&#10;/uzPEpVVDLJv3z5uFXy0kLSxhSbTWOLAvu1tb1NDCMKzU9E77riD2wUIS6HnSO+merU3ebvj3IyY&#10;z/VQ7jD32b+01LmUz8xOFs4c1Z1mz7rNjU1bZgf7Gu3d6fa2eCZtxuFe48z8EysgZSeMRLK0vPA/&#10;/vL/fO6eu3/hrh/6tZtuTh1/7NADn4+/ev7GX9iobVwEwjJYcxSE7WpB2PwFISx5+yw3pXn1kumm&#10;l0YW/9488YnJlB1P/0hl/es3asOlhj6t8sRz1eTFfYnP/cUgbPmh2kMfXyieHN5+y09W1gyPZ4OS&#10;aTuenSAKNRKLTAaJRabujGhmam7p7FNPL3/7kaWFcqFpHC7XR19358996A+zox0Kvj63t84l1jba&#10;XYV4gPz4+ty+P/2b4Xy1a21Wi81qRkEFWnOMWpCs6sllL8h7dT9pxHOJro1r23u6O4dWmb1dWiap&#10;pWwtFdeSMYVd6bgUxNIe+tqjn/i7fyhUyut3bF0zuqoVdEqFY42nErEkEFa5WXi4KvIhXx0DmFxm&#10;cXnxW9/+1pfvuTsWJAmH/AM/8AN0OjyoIT0gqE5gn1w1gXFqOM5bTDetotWz2N11stt43IxNxkaK&#10;IxeEsEq7q16VPFbfEcnxvltOzM23FZs7vMyrk/HtQbmjkLcrVctts9TEpSycVHAG3+fNZ4UoVnoT&#10;+VM6U77p0chUQt4+agseJYKYzHBRoDAlMp6WBkr/yBZeHryx/uzP/oweB0z/R3/0R3TTsptYQ142&#10;Lw+4fHnOchU/j+JW27omHmEtGNkRglhd0XYl72oJZOuN5tTU3Mc/9pnf/M3fZe73D/7gDxjMcE0B&#10;B/KuCt/oV7EdLrXqCmsqOIqNapA7cZg8b6k4/8Tj/376zJNxd3nHyKZN/btj8X7US4FbVslMVISt&#10;1vsJg7cgLM7TZ75PIayM3uV5B63+1E/9FPoiMBy9BBDnv/7X//rv/t2/+8//+T9zCwGAAHYS0QU0&#10;9j//5/8EEfIrfwJ2P/vZz/IrpXGnscL3//k//+cXf/EXQUsAOJ5uIC+lCfai/wFXvelNbwLmSsnS&#10;3+7evfv/+//+PyAR+4D/fuEXfgGoRAlUhgLZB0j0X/7Lf8EhdWUfdbE7QuaRhDgElv3Wb/0W3Z10&#10;rXSSf//3fw/kAjQLJ8rTIU0TXgCUCcHBn2zn1Oz2n/7TfwIghuwsv77vfe+jknJ2dsMU//Jf/suw&#10;MhiE+oOYhaqU7QA+ullePeC8f/Wv/tX//b//V04k7xp2ADX+h//wH0jZc7FGyYMskPGxxx7jGokL&#10;BMuv/uqvYhmwKdCWK8gF+uu//utvfOMbYeHSOnnHQYlSQ4SpcqyYF0bjd3/3d+WSSYHUlqtJE7gQ&#10;3Bg/+qM/SkrXsEWUfNttt3F7kKOA/THRr/3ar7FCCUIG03BUapBH7KAgPE7WjBVAx0L4s7S0sIqP&#10;RdYJ1IcOh59G21Ct1aulfN1xuVxm4NulilmpJ3LkXl2faOvuyrWlMmk7FlNKDfz2Y8lUMgWc9ZzG&#10;Y089SfLZGzZsfuXo6tjyzOzYEWtNddXerpYWtsZ0Lr0BqQ0IqlU5W7+wFhbqzK2SjlPFbA9iKb3N&#10;K3tnji836kFXeybWmzQTyq1TTVyLU8IlQsaWSuUCWtjK6RpCgvpipqN/ay2TXrK8Bn08UkS3psRi&#10;8L1eUK82APnxVMYigFYp7pZM8i21m92rulev6R6NF2zt2LJ2pqmdqV07n+AijdXH6pfFCO7UsjFe&#10;qRw7XT36dKe9FOta1DLjWmJSsyZ1e8qMTSWSM0l7ImmO58ypTnPWGlvQJ87Wjp1afurI/OOHlvad&#10;qB8Z945NJRZTWtlifKTVtPLRyvT+Sa9ktGf6kt02UzJI0lp+LgFxf2vNRrXeMAn4VnfBkQz1eOcz&#10;6QB5gHwJvy5GxjxBPFo85zxTKhxHK4jBymAdYbwO+ho0taC95cnl5lTTmDZi83bayWRr2QtqYZWv&#10;4TNTvSFnpqQRMTVHUneatCDeTmzloGo1asQJIXJsa14s1AyEcFY6l/OwnWBW6YxkhW96GSqMkIBf&#10;V8aFDYtihVMIqSAbpZtmgS2gb4LEpSiwr+iU5MV2Xk0u1qtelu0RhH1uM6r3W2uGEwSmrqNOXCcm&#10;ClUeOBT/rUsFG4H/YjeyqX/4h3+84cbrQQPc5PAd/Cavk2tQS+C1FBbysVXSkcriwqGnnrj7+L6/&#10;bLO0baPbto7stu2eoEpWn7oRxxG0BWHPBeJRXsM8aWjhl79PhQRhb8CKBOPjPoHYgw4E80GcMUuD&#10;3Oj222+HkMMPBwSDwPrnfu7nALvokUBjcGogG0ChwCOhRbnTKI0uF9IO9AN+ZR8GVNIFsQPHsgNg&#10;iwIpAeDFqcHE0L0QsXDA/Eq3xrCcnX/sx36M+lA4NeF+houFMRXM99z9RsiY0tEJjqSTpBq/8Ru/&#10;8drXvhb+9aGHHiJA/qte9aq9e/dSJc7CCmQkhbMDhCh0prSRBbQt5pK+lDpQGXJAsgJ0e/Ob30zn&#10;KQCRX2kCzYfShqal/pwUO0Dc0lETJIcDMSYvF2A05CvGwcKYgojd/AmUD0mE87oFeYQhX3h5cTp6&#10;eyJ88wqDlAExcyAKMYApMWeA+6Bb0DAXDsaUVxhjA5RFsBX8RDIrWsS0mxiQYuWSYQQuGS9Eru87&#10;3vEOcltSE5HY0iIWmkNQdpArp+CNSfMZHohgicPZAXaZhnMsVBFNxshUkswDOvODIHoaTw0wmaj0&#10;1JCiJfF3vaCh5pQ84n+gd8X7RKstpJraSDw5WCpkjx41ZhaNdWtyr3llsH5bvKPNyyRrlunFEE+A&#10;ZGOpWBI4W1ya/y//67996vOf/4XXv/m3bntF4tijT33zk8btMze99zssrBuYltepzSVm71u+IAur&#10;OemGVo6r2zgdlGy93FF60nn6oxP+aSO7x17ztu62PZYXLxgaIzOiY9LDXNpyMRZ24ZvLj3yqXDje&#10;u3HPu4ojg1NtRj2VCsDTjaKdSAUGLbWDejOjGcPtHWnT7H+qmT9wunDwLCxhaqi3c+1gNp3wK2Xd&#10;6LhghS4RaV+qxPfSjHAZ934Gbp1f5KW62V2sSoFeZ8bcqy36Y4f6YstW+4KWWfDcBQhEpSTB206R&#10;tCbuWj7B3+hkisMofKr1eKWWaDhJ3c4lUm3xZDrTc12jL+Ot6vTi5tyZ8cNPH5irFhMDXe3Xtalu&#10;jHIs3An9htt0fJ4GX3dU8p14Kt7w6sRjTefSiMWf2vfURz/6cZ5AnnOeQJ4psBrPZEhn0gpF6T4z&#10;k06vp7y+lEOXqy0EA8WB9UsbVk0N9dcH+uf7LsjCKnc0iB8lGoeAbr07W+pehA11S1uMleqj5fht&#10;gbOrkR+oVHO+g1Z4hSKKmoikKVzk1xBQ8qf4VcgOVJWuH26DGTe6Y5pDpxMKCeQoma4RiMwhQsXJ&#10;C4Cu8J577vmP//E/0m3BMdARwxOwwk+hjCk8+2W8655dVARhnwfCMu5XlxPmlZtBhfOolNTHsrVs&#10;m/omuGmtXkwmMt/85n2vueMHfvf3fgNChevOIpo5BXJbN/ZLeh2vtMJdIkkGMQhrOhvNLc3MkHr8&#10;njNjj/Xpy6sHt64Z2J5K95BvRGuUSSTJ65Q5FIUS5L3EM8JhMXKTl06efez7UkggAk2ZnBHC8r77&#10;7vud3/mdX/7lX2ZiGiz7l3/5l+AN/gSjQJ3CRwKY/tk/+2dQdPQ53FqgFpkZZ5GuBpQmM9d0rSAz&#10;yofyBJnJBDQUXdi9/K//9b8gL7lR//k//+eICiARORewFaoOvMjZgbZAPSQHHAJnCUqDz4OIBWg+&#10;73hM7nYR2srOFAj45ix0dFQeDpUWwYYyC6/Sz8/PA/4AZIBRQBicMfiVEkQpK8yiuGGFsxnf/OY3&#10;gaegMihnah7e/GGX+653vQtUChUKjIPR/OAHPwjWvPvuu8XstIvDsSSaH8pn53/8x39EbPDbv/3b&#10;4ObnfpRCsQH1/8IXvgBehAMGjsNHYD0gsgwPdu3aRTnvfve7aTv8LsMDKVZIE1ZkyBEKjTALU/9g&#10;XMoE4IYkvUxIYkbmdv7bf/tvmA58T0MwJuNkLplQqwBWoD+V+Yd/+AcO+cM//EOuL8Caa6fmDVf2&#10;PjKaoUT4VyJhAl15UxLqrlEhTiZcDypls2yZBfSgbR25rr5cIl2fXxzbv98vVbVaw3Bc3n6WKoA3&#10;vXI7ad1zFnpdNvC/ugHVXy2hzyXN9jPUt1tHoAnG+6armt1hr7slm3N6JvY3Jo8veFXoV1s34xr7&#10;Xb4F+UrMpsNRsuh6vUHIMaVBqdVpI3GRmtWaU8P7zcCJZqpUOlPIB9nB9t51HZne4Vz3gGU2Th2u&#10;HHjYPfxY9eQDF/xUTj1wSZ+LlXOlbb9Yo8onH7gsn9iRw87hJ7zZQ9nUAvjVjU8EqVktOR+YJc3O&#10;a9pMszHlOuOaOWPEFnR93slO6O3z2Z7aqlXWhuHcuq5Un+FlywXr5KGlR+7d/7l/fORjfzP9yLfa&#10;K/OrzHpHc9k8sxgbX07PVNoW67mFenqumpytZOZrhGct5yuVQoW3F+/9Ur7kNbze7l6eTyAaRCzD&#10;R6RC3CT0Jnyr4MqtKB+tG+fcwp90W4qRrUDswvCqOF9qGH7x+1YNsdROCsV6BrIe1OOuz+ykbye9&#10;eEelyzhr1481G2OOtmQmm6qP4I4VXZCMS8WfTPpN6WjCHcIJqdZDeW6R+TLZWYBpuMiforWSYb2U&#10;JtNh/CphYplrpstmhExXy9SezKCJXCE80eV7UqOSXogFVBpUn7DeTq3uFpa144e1e7/W/OzHlg48&#10;fabO5WqpPxKJFBIaGBfgLq8xXooyXydjHva41vCruns1EkMqXy7g1ez08Ycf+Nzhg3dnM7Ov2PGq&#10;bWtuSMUHvEojcJa1WMWylXhAPTLPKImeefF9P+N+kZfISDjENDB2dAUMboFcAFa4SfAWOwD1fuVX&#10;foWuiUlq4BEA7n/8j/8hIEE6GUGK4r3EZDR0JugWXMiBosIXIMg+FAgHiRqV3pjJH/ocQCRHwSwC&#10;vwTmTk9PUzF+FYzFTBFnCWeZpLbPschsOCcKwa6AKGhCBKP/5t/8G/o6xAzUjd2Aa+A2VkjouH//&#10;fnaDV5YOk1oJcqVWfEs8LNE2gICB2tCZ4FfphKVW8twBXlmHtOZA0DyW5E8An+zA64bDQfYwDuyA&#10;NeiB+YkCCXT4HO0KyQjZBw0uLzU0AwBKptT+/M//HLTK2eFT2c7OvL/geqkAiJz9xSyK9mkt8hYR&#10;3oT6Qxtj/zDM4kq+gx1A+VQbloTuhUsmDsRcXykNy3BXQA/BucorRqTAMMGUaXZ0dfISHR4ZBp7H&#10;k8lWEHauK/50cV5JjXqDKhbyed6AmB11fyUwc0Yy51tpO611dc5qLjMo7dNz61N6tjNRak/NK7cX&#10;K46DDDFl407Ms4rN6gNPPHLi0LGbN2+7ZfOGYHl65uh+faQ6dFM/CWaJgqBekQQ/cBASJMtny4sn&#10;m4Fr9G7tTK32OdogaDvUmh1TPpxQBkaDuHu80Zt6M1itJeYL+XFfm7KGei1jRPNxqUMx36zrMeVt&#10;3soqQCQrehpwpoZv+sVws0o+YKgoYuodrAKFwuElvEZQPV2aPuY28qlM17paNlVMBGV8ejRczHh5&#10;E2gMBYHjM9q0Tb+pmY7VH4y6tfTS3Gwqd7J3Feqfx1PJE+ncGTMxmcpOJDLjVuqslRm3c1NmZkJL&#10;jqWTY/HU2Wd/YunxWOrssz92eiyWPvvsT5z9L7z9bDx9gc/FyrlgIS9g4wUbxcYXUNQFD7GSY9nM&#10;ZFtqJp5aCGILml3Ug7qKp6iCA3O1Wx77TN2pKDYw/FxUzzZ56ZJbLq/b4NqzVuK0mTpVSZ7IZE71&#10;Jcf67LNt5mR7otht1Nqry3almV7IJycL8fFqYiZI5lOJanus2tFf7O9qdiYbqaChqahYgVMixYbl&#10;x+wkPSOdhfSY9Bc8bKxLfgSefFZkXQCli0hX6RSsZJDN1HPZUra9mks24tl6m4rQo4IPqPu39ZFX&#10;n/rToH0BYyflZanjaMkdrUESk222wYjRLesuz6cVEN2r6YOM0bJD+3h0JzwDyGhxgl3pJLJSYyCd&#10;jsDQkEzlWaAJTBuxhdkclpWUW9iDK/D9jJbgnJK+BWTpVWkyfTcdECUzT6dEFyvCETwv4fHc75Lv&#10;5tdrEF1d0Cz0U60gFVVNL+FVRMiBWoAoRltY9qYmjbHT1re+aX7ms95HP2l89NPBk0fT20YrW7fn&#10;4mkckIjbnWAy4o//5E8PHHry3/7pv4MekzskpD9Ct+7v5oo89z7AEIhgT0OVq7xzWzsjaFAviEsq&#10;vCVVPRcZ+kWt8CpQHlbK0feZB1FVCWIHxQUzIhPj9z788H+Yn7h7XVfX9UO393Sua4kyKsS3U7u4&#10;ts7TqjQE6r2iHnkebtUS8KuhO+5U6dRcfTLZuXHVwJ0khvadpqF6q2fOxa4qbrUE1uacyu9JmtOK&#10;pBLK5SB1kDsx6SRdBf83W2cxiENNlmjIHaWIwlWALsQjRQqk+6XZ85KMz85CrckwWB5ziDQkKAyE&#10;WIHJg4tliCuPJzcSHjwf/ehH+QloQucJqyfIL5z4lk6G7gWsA4MLTcA+TGEDJUNCVErDmQnUBYBD&#10;0Dk2NgZTyEYEpjj80DODloBl3LEIbfEegx2kVnRQ/MqecksLTrpYk2XmYeVuQPP//t//OwgPqpVv&#10;JtN/8id/MuxFWaGGCDcBuNSKyf1Wb35u7kLKCSMY8Ccl/O///b95R+DsJRoJYbKlVnzjGgUiZABA&#10;nf/f//f//df/+l9jqw984APwyljj8ccfxzsKtIp5sSp6ANhNunHcaoU6veAik2NyLmkdYwBGAkgU&#10;QID8yiy9TNRL5bEkzC6m5qUA2OUSS0ZxVvhV4gywIlpY7ANdyrWgRVCnbJHxibSIBfc1fPgAuJDx&#10;lAlhzImg5BES8CtvVdy5uHPw32If3kcw2aBYiOe3v/3tZld3D9m0hoaHeN/E4wS2BE6q247HVnR7&#10;wicJea5IZlhVRKM+72wDR+0U4TSLFS8PgHDNzna7r19PZRWs4/UOiI2Zcd+ue00SzJ48cvyWLTtu&#10;W7dWnz07c/RpbaQ8dANxYUtElVW6eEhN4rJXY5XxytIpIKyKC5siLmwIYdX0KRHFJIEQt7ZtariB&#10;mVktU50lM1Y9MJ32dSm9E41ug+us2ewsPYVoCJ8RuFyE+hW8QLcsbtxqttZPenW9qeLCOqgnMl0b&#10;0MIW4zpgwTDiQFylRlb4AkDLZbMINs+nozkQlL3y3Kl0cry9d0GPLcSSdT1etXM1M1U1EziD5a1Y&#10;MRYv8bEJp5Qq28kLfioX3B5LlC/4sZMX3t9OlC/4uVg5V8t2M1E0EiU9XtThXE1AZFm3mhr6VZzd&#10;pRsXDHjudgnMRN2w6rpR03RcK0qamdfsgh4rJNJ+PFZMxkvZZLMdhbVtZU0+ZqKSbXOsnBPPuIm4&#10;k7Kacb1u61WjXlcO9aTtaGiNmlaveaQAQS3OM4KjV5VHl8eVYTHDX3gCGTSfw6wtNlSIz1Y30dIF&#10;aGbMjWXqmfZKOxA21Uzm6u2hFvaZTlQF/LpYnEh+weeMOEjckC5qcb1cj1c9y2l2NvFqdk2fnF7g&#10;XIVdDXwd8QY7p0ZV8y8rIiaGfffK7pX+iEYJhKVHYzlv0ubZvaG8rgTIsr8k42USCnxPr4prLeNm&#10;9YA9I7291Ffjpe7/HK+iSy3qqt5f3R5uw7S4FyynAaaKuw1t8mz1/q/Ev/hJ92tfNO6/N7j/vvqT&#10;j1XnZsuprPHWN3pbtqd1NQGFiNM6eWLy/e//5dE1fb/7O78vQS3kXSUc2GUcilg+rvgxS8chuJXS&#10;sIVwvgMfpSNfMSXA20qB1Wd9oC5aHcCL/7TQZytLJKNBSA7FhRAv3SDJ8/SZsc8dOvh31fyx9SOr&#10;r9t6Q1/fsBo3q5jYKiy2ikvJm5pJQSW2JwoBKwF5ZWFkMKxGEzWnsFjN1/Nd/detGX1V6zQNlfVA&#10;NRwH5lYXAeJVAQ9IUVnno5InKHNIuonWwk4KdTBuh6Bp5bhsZX1RPQZvMd5JWln3E8jjCS/IPkzf&#10;aGaJYclLej8L9JROhl5R8AOkHQwiGBR0goMRPWTYBdHPMMUMeqPfAHoyhy5jJPrMUKQkBQJeQXh0&#10;I+AhJFvygMvpBKIASYkSQJ+Digm0CnuHionJdMAW+wCVcA+CKIXKJbLBhz/8YUhfZqiRHFAahwv0&#10;vFi/ISPwcKhPgTJJhZqW1oH5EJJxOjjdcKzOPoBOsCYvBeamUCxIEAahJ1mEqsQC7EDhsNRf/OIX&#10;gZsURZ0l2ms4v3/8+HG8o4CwNAGLIc+g8u9973tBezC+7EZmxL/4i79A+4sXHdPuYEdgOuAPgE6t&#10;LnbRRTwWEhBiB5A92JEKYBkMCJPN2EPYGWyLWoOzAKPBkTSB+ovjnQBccCMlCPLGMtQKSQCoGgwa&#10;ks0Cc4HXf/qnf0qrKY2Go4IAiwOLie0g0mRALTtw3dEVsAOInKYxTsDOMLU8cK2nQOFWiRZ5LtEd&#10;t07IG4VsDe1kFhBsWtDcSb8+xwPZ0902OBRLtS2fGiscPRmbmScIJFGMVMB40/J1W6VGas1m4szd&#10;mghVIdfFXuf6HYGkz7twWvVUt/ZTMkBXi/kgaGO3NXprTzaRmHi4OfFAszHfClVktktP15q94WHm&#10;0zrsUhWy35knhaBSTWl1YedcIEQ1KCyZgGTa6BoJnrmm3qjrSw1zxo1PeYnJIDbl6+OaPqYZZ3Vr&#10;yrSnjNi4YU/YsQnNZLL7Qh/jLDs/+0MA/gt+Lriz2mhe+HOxcq6W7T5Gs8Y1e1KzF3UbLl8x+YqJ&#10;IHxqSEW0mHXCn/HxPYZhdQVerWUtvgB7j+pAS0LfngnM015w2vdP696k5cwn3HIbE6ZWetjKDFu5&#10;QaOtN8i2NdNpcGk+1pyvOQu15lK9vlwrL5XzS4WFhfnZuXkeFuYxmOmAo6LLYOaFwWvYq/I0CRsh&#10;3YQaIz4zO6/6eAmZyvvru3oSzn9UuL15xyV5GuoJe97WTgXBkcDL+1pVI1oYsLkV21bdvC66vGeW&#10;UAYgbxHRJLXq9Z1FtsiUkJxVavgc9ZRywv3paAjCgvcG/ASjdnpeKUdeOYyNn/e5j3a4LBYItAox&#10;X1QwOT9h+gnQFECpslg8frT6wL2lL3y+ed+D+pmJRMNLDK7qvfMNydG1OcPWKtVlxYrqUGjHkE/9&#10;zm9/QAIPCbkid0I4y3lZ6knY0BaLKWlqmjWnUnGcclPDK+rcJ3BhOMI/Sdh4wU/Da16WT7WOK2fQ&#10;hB31G02/6gQkrWyoWD1N7ezYg0cPf2R57ts9mdSGVTd25ra5fpbpQpWoUo+7Bp8EH89I+GZSrZjn&#10;/nRbKyqRpJEguF+MtHtG0/WKfsBgmOiRbpnxsGtVmiafqmM2fcvVko6WaQQpFPkNzOLWqk6t2mR/&#10;9V5VFC0cEunZMRpXh9DVvtOgy2Noq/Av52rlOCckJROz6JsVJfuSLzInzmlEAAB+ApMBSlhgQPlT&#10;pv6lrwDOykw089QMdOXdSgmhFxc/iRIJmAifR5cCdBOMG0oO6HlgEJivBxWxAuspXlxIQpl2l8qA&#10;hIDRdM5gXJJ0gGjhYpn9l3AEzxZNnWcmxe61xm8CzkQpQVtAkGBlng4km5xLuEz2pFHsBjMKxiX+&#10;F7CMlvJTKMUReCpWknNRPfAf1UbqIHvKGSV2FQWCCOEFaAjYDlIZ8P0zP/Mz0qPSRlwXkEagH6Bp&#10;WABzATFRmiJgCLvlC157ziVjUXaTnplHW7hVqFMJjMjbTZ56HD+gTplY+/Vf/3U5tXi2CTzlT5Cu&#10;jD1Yp5I0CvcvFjm1sLbysuBasAPfXDWuCHsi5EVVDJCVsQSmg0ah4awAYbm++Ml96EMf4i5SL8/u&#10;nu5qrTo8NDw4OIARW6dUbyzmPikxHD9xSqkoQ2/mGmtaUFJPsZuz491WMsNDuzDFW5pMB+2dXTEi&#10;XDBS55LYic54iq7koccfPXHk2I0bt960esSYm8ifOeauyg/f2I2QAL+cVrYSvGaSQcWujFcvzMKq&#10;hrfuCgbF5+ZRQCe+YwfJZJu2bE4fLzdKWntHEl/yVuDPitpXplrO4XTgDG24sNLloizsWXficKM6&#10;n0p3blDzvQmTiASGHifOH6E3AbD4pSuOC28Z37R9Y3Vim1GqlycPZWMnOzpmAqLetvxvRMf/HWpQ&#10;sqAyQub+bDXqvM+lg+0L3paXGpjhwoVciVuFhWilBSaLkJqTZ4DS6l5aRv6n9lMxXGXaDaICHNm6&#10;xen3UbSB7Ih8rO4Q3u7MDLbruBUapILMEidY41WkJ+p6qhokan6s4Zu8Pwh7UTeaZa1a9EoFt1hq&#10;lqtopKt1HhCJ5AKElUgxcJBsEdjKEySDznOzJ636hyxsR7W9s9aecdOZau5SWVgVIhZnLM02PRMu&#10;hoJ5J5a6i/R+XozwxYBYctapqQ5GfswjCiRVlI8g52dQqQDZ1sTOuRWJQM6UDVvC7FzPjbMFqUvn&#10;Jb4FkK8UwguDWUKEBAzopR8U+uGlvrVe2Kjgpa7Vy1++SqWsJUjmoR4ZJT9Rg7tsNpXqiy0uJ09O&#10;FEv1Gg6oqFM2bXHe9I7Gq29KsgcvBJ6Saq358Y9/ilA7TODydgSCCIEk9094C12WRvleaXkuOXlG&#10;OzuuTc4Ek9Pa7Jw9v6DPTBqzMwZBt1d+pqeN2WljZtp89md6iu2X4bOwYMzOBlNTzalJe2YyNT8X&#10;W1iqLxTmJk597eCTX5g/faAvPrSh81UJf3NxOZZfdhfnm8tLfn4pWF4O8ssB8mK+88ua2sj6UlDI&#10;66yzvVQw5ueas3OHZyvlkrO5XLpheio9O2POL8SnZ43JufzcvDe3aMwvGjNz2vScNjOvzy5Y81P2&#10;3Iz6qCbPaLMzgfqeNebmTAQhrM/MatMz/swMNolPngVC0bXFkgnVmbWmGVuRwBSX9NI+esIaCvCS&#10;fgC8hX8Vk8LM/sPCKqeYZ2aTuYW4r4BEQA5EsUA9GfPLDqLml2lu/kRyCmMHrQhTy59y+7GD9K5g&#10;HXy8wJRM5cN30gMT+oCuWEVfamX/ohogIQAroBPnLVysCGsA7hToJmeRbvCC9zOnA0lLx8VulMmp&#10;mawHUQGtAK8ASpGcsicNF7UrYVbRU8GV4oUmOIqFc3GsnJQ/hW9mBu/v/u7veINQK4nkILCSRQA9&#10;CBVDgQUhoWFqQfPAdKhNTs2JwILEtKKZcK7YGZDHsIHZebgVShDFxcWeU2oScsMyUiWSA0QvJRAH&#10;GpOKTSiEJohcAesBysMDBb9KhUXaq16rpvmxj30M8oJLxsBD3oD8JHiaFehk2A2MBnJlWMLYA4oX&#10;UQAMK+0FrHPJaCayAa4a8gluD1okl0wNFTZt2ULoR8iSvXv3hKkNuGmK+QKksYRekzZzYqzMnzVy&#10;CtFY3LFNY3s6t1NLdhca2rHHKvVGx+o1q19xm7Zh/UIuV0pnvUS6L5GeLsz9t7/8X1/7/D0/e+cb&#10;f/7GvakTT5x94G77NUs3/eImbf20b+ShNnUjZtQ7/Pn03APzx79S8uv29nes77rDc+ITFjnhmSBu&#10;1eEZzpipE+4gxfTqQbtWT5cecA98ZK5yornp9r7hd6adHSU7XlZjeQalLVO1QK9KQkO6xAteQoGw&#10;HvlGmSYiGqhLLoLOZt4o3lt9+JPFxcNdA5t+sDA0ON1uFsCrxMpPGG3JFGFF4QNALgmbMUgs6ZrX&#10;a69qnJibeuCzQ9lHhlef9punDFSTgAejFYK0pYFoWbOFv9Rc0YUhdSsF6mVYLkZwX57SL0MFX2AR&#10;ZspiWBBAaCJL43oxcYYKVunWVIBGNTj4jlCMaTwuKs6AwFzTw/JqvNkCqNwNTdOOkQOZ1OUo0bq8&#10;Wle9jD8/SejaYFNcLdXUcw29rYpeJYgDYeu4DdhuKVbPx4tLVqFklWpWldtFyeVasZ2hG3kC6UmZ&#10;dqHfhFFgO/043zLuFDLAJngRzEhgp+uZvnzfmvnVaxdHe6vdfQtDKiKBp1IbnLvbuSsJcaTadYFF&#10;iebU0Iyenttba5pOua1YzZTG9p4KRuL1NX6prdgwS+gICL9gEUmBmZPWaJvegdqKO4VsEZI4HIvz&#10;p0QkALuwjipL4sJKJS42oF/Z9cu0FDvT7eK1ylwSan1miJiTghKQuOLPTQy8wJtjxWERhD3Xe9MV&#10;MgnBPQ3XY1S9Zk3HqUG3Hz6ofezvm1/7+sL0grc03W400m/+4ca//KBz06Ycs2heUCbloh/Yr7j1&#10;tclk6gtf/Pzf/M1fMRvIdZT3kLwX5FX04i8WJSxWtEe+pj12LzkCtHjG020ecqUO9Rrgbhn1tW6/&#10;1v+K+rhIR4Zi5rIsin1Q49ya7nfaKCrgMVPjQfLJjP+fyjOVZK19Xeeu/raN0Dllt6DFcPB6Rsba&#10;qu25KoMdecepUbaaHId6ogtSk61V4ks/PtWsFZwf1N2f09y4ehsg+VASAChJ23XMWlXDXaehpK0E&#10;kdbSBvyWlslq5NRRqiA1w8kUC++tFNI94UGosPIA8exqWct1eJu2mne8Tuvqpk/hYqmRq7LbZbHO&#10;8xUiibh4BmX6HpxKx8izz6w6GGVlwAH6GeALEJY9ceuhk4RrxLsLto+OlJ4H1AKmAa7JNDoO6cBB&#10;zr8yIS0ADvxHCAJQDkEGKB/whPYUESfqSShD0BJT0pzr3/7bf0vnLG6s4gYgcJM/QxB2wcYJVuYn&#10;oYQ5BTP7RDBliA7xST9JyVQs9HTkFKBSejxEpchhwZ1yUno/BLuAUQxCNwsWJNoUNWEfImozyP/b&#10;v/3blbEIpMvFz4mGwymAhmkjGwGXyAbA67QL/AZ+ZZyJBBZtrsDfEI4/d7ukfOktRY7MNzX5/d//&#10;fThsIgCIfIhWSwgwIqNRE64FgQvYTqPYyGiByoAbaT4AGjRPE7iOhKaBW8VFjzHDue7omVTn3BLg&#10;e0wBfqUVVJiaE/eX8QkBIoC8uEfTNDoZjIz/ljDfIUpWTnU9vT34bK1Zs3p0ZDSTVlyxagbsVCtJ&#10;JnuH/RQXDzZlcXFhdmZ2fm5huVBQznD5YnEpP7e45DQK5WLZrjq26+UrpbPLC9PEvFwuzM/On54c&#10;e+rpfZNjE6vbuwcRs8+M1abHklv8QbSwHSVfh9LlpBBIJJi9KAsLZSm69hbWPOfi0uqnElq8qWUC&#10;o+ZXDzdrk81YZyy7LqGSJioJEnu7Ktepwi2ShObSWNj6WYe4sJW5VLZ7Y6MtV0maaGF1I878jJLi&#10;MsiwAQaEB03nYun2VLZL7/TyTZKupLVae9JulmNatcMod2h6p19vc+s5t5FzGm3NBvHL2j23wwc2&#10;eZ0X/Phe52X4uJ3+hT6c8TIU/r0rpF5JOvWM76YNPUEqYx2dJw7CXGtJ5dt6ItUgJ2DkEFefZlzz&#10;CdHSZuidRkDbO1ynzWnkrOag3+ioFFNEomr63WU3U2haVd2edMy8oRVss5K0aym7mbHcjBFktFp3&#10;4LYFbnvgtWkGc605O51L5nKZBCGQbZsnVpxd6CXp0UQPyhSM+JwqR82WP778y/2I5MV27HQt3V5u&#10;a6+2pRpJ5c7FM8fnO/qa59bCKrc1EC6vRQ4huQf3PUJ0HGIMzfYSWtNu1v1K00WOJmldFeZYCRxF&#10;LSBkhizyyPMdsrCsiztXSAlc7OUlgEYKlEE534yw+ZYpPMbT9LBwsQLoX2qI+VKX/3wv8SvldxV5&#10;GwcBXr5MLPOkmNlCxXrk0frHP6xPTzQ2be7avasNf8iU0Xzta1Ove308ZsB7KXKL26FYKL3//b9S&#10;r9UWl5Z+4AfuAoJgVZlYkPfFZTTyUycrX/hU/SufQ6JTzGQKhpuvLi7UluecaqNZKTl8qiVWmuVS&#10;o1xsVgpuueBULvBp8uvl+JQW883KPKFn8IFwKtbSwvHxiU+fOvPxnuBbQ5k1I9kbE81VjYLrNgue&#10;s+zWi14NR806H59PrcFH/VlTH7VeQ5dAfHV+bQCaGqVyVT+xVCsViqvqhY3NYqxZXKwXl+vlBb+U&#10;rEPWzjizZ6pTpwpzY6WlqUZh1vMrZ91aSXerhlvx69Rtmf0bJVaq9VIRPX69stCoLgbQTIXG/OTS&#10;vgNBpVLbel2yo6ehwtcqBl7pZV+QZOmSb2YZHjOkB5dIDCxINUAqUIYhsUAiQYQIHFE60lvC1dFd&#10;0DMgtQS10F3AbtJvAEDpNNCtAnfgIHH5ZzcZIYtAkxXwENpWuEnRfVIIw2aKpfMBVoKDmYZmbl2Y&#10;POojQFMWKQpkuTJ/4bMbzD0vs/mAVw6X6GDIapGcovUk3gKEKOiNA4Xy5NSwlSBLgDgoDeAuG+EN&#10;gYaIcTGI+PVTQ94U4Dl+knC5UjGQGKVxXtaB4DQBrTD1p//kWM5LHQDBuMcBYVEJA/rZgWgG0o3L&#10;sxnKLS52CaWjll/likAtE9ILhA2Vi8WkEHmRcRVQ2VJnBM3ASgnOIJJWhhCQ3OLCSytgcOBxv/71&#10;r0OacslERyv8tBgcHwkOgUIlzBlvTxAmow4oD36SwGfImrmCd9xxB6x5WDfqINJh9QbZvHVLIV94&#10;1atfdfNNN7e1t2F3caDmqcJ2wufLwmWj0hOT4/mF5XKpqhyf4kZSR6HjpOrOmqC8zrN2Jtp6OjsW&#10;OlKn2tILuQ4nmXXMVCWoP35o38lDx185uvGu/p4Ntdnkwum2Nzd2/cJ6bc24py8rttSMmY1OxcLe&#10;P3dBFlZliWkFwlRhOVXsAAVoFSh1dM/O8KLW9jemP1o9+W03vTW248d7/Z1uIqnpCVTwZZVyRobw&#10;6gV/4USvF2dhyc5VmD/UObDxTaXRodnOWEmJr7OElCeLQ9I0YqlEPJeLW8msluy0Mt1Ob+Owc+IL&#10;96Yrx1YP1EyvkkD7X6+nbSU5UL61JqperaESOypS2HAuTCNcLK7qd7jFf3ozXixx68VYCsUJXM0L&#10;XSOGtGzm68vxxJJhLWjGIo4L0JvPiKC5SZg2BbkqfwrdGWitEx4o5biJpmvhlY0bVIE8tQbDH48Y&#10;HG7MWqxVWM+0twdtHYi5NdK0xlNcY+gX/ExgUsrQQnBC8cAl0Yzlwr8qzwnDL9WU25Z0GYBXnjqJ&#10;5MxYHw4A0MZjJWNCeaaU0k+pp/EbS3YtdI3MDI3ODXeXOweWWtm5LoGFVYG10Daoo1rQvWo3KrFi&#10;M1MsDDUWtpWL6/OltsWGVTTjNmMt5hSFgpWJPCFfqTO9p3gVsIQQlp4RYmMlCyv9DvtfjD2V+WXp&#10;c8XpQV5jxHmhr2cgzkwiVATdN1GshSR4SW/Dy4iuXtJ6vtSFM1+hcn6ri8fcGy642je+pn3mk7PT&#10;p+J7bs298e1Ge5t231e0qVPuza+0XvVGNxOzYI+y2UzTqcfs2Kc/85nFhWXgBa8Z7pOVXAjroWbx&#10;xbfiq481P/Y/yscerd1+u/f6N7odyXpjmZyLdr01e6BoiFbH1dLCtJSIFzmlCPIuwxJYrVzRMDP1&#10;xfypsel7z0x/ZT6/b4tt3rDzB9YM3OQSnrpRjsUdIueoHgCR6z9Rb4mjxLkJfKGEREqEKJU37ITz&#10;wFhlysi8aVX3Lyb1NsvP81i66oWF+IdJarPW0OtN5pXURAl0dEY3Y3E/jrDWagY+Y1WmDFFSWQEv&#10;EsgpgrIHtUAnSGquXomPncn/1Revy3XM/j8f6NtxHQlZkEwRTIH5yYz90uevFf0A7CO+8BCoUHoM&#10;fggNC2RBQMlEuXh2YgQoTEhWVmBMYTHlqkG4ohlg3AtWYx4ciAYCASQB4+AgkYpiSQAJs8yANuAO&#10;GJEZMKhB8BZ/0rfQCRN3FtcfuhqoWcz+J3/yJyAz6sNMgswChXeIqGDDOf3vRuMEVqN8ECfUo4SV&#10;/eM//mMawkY6fNpOZwhvCqdI7wcRS6cnsXKl/wTKQ1sCQ+lmQXjAODpbWFWgMFNVkpgKKgQUzv6o&#10;Xak/UlEgHdEVEKeC9kDGmAIjcEZoZlAjpClWJf5rWAFpkXSzNFmw/gUX0QOwYHBqwrwZZVINhMJC&#10;eMsCVIV5xZ504yhD8ACRfh6LcSEA5RiEFkGgQi2jCuCSISGTiBBCarAPFxcFAgCXqwNHi2MWF5Tq&#10;8ScRdvkVwIpfF1u4VWgph1MTrBf2NiGpDITdStQsSr/lllvb29s4ppVMSEWt5BaUysmDx0+8m0+f&#10;PV1eyJcXSw1+ApYhGa+UjFo9V6m+OpO8I9nZbhqTce1YG0GkMmUDv/Fkw/ROTY2NHx/b0d5zWzZ9&#10;vVkdcJeGfjJ+3XvWa6NnPX2JaVziUxmNzmA+PXsRCAt7AJuK5NE0bCAs88fKSYvQnIRQMDvcipfI&#10;O9qjmSc+XJxbbGx9TTz7053prBFL46XOE4sfeou7RTR5ESX7xSBs6b7Ggx9bnj3QMbDpTaWRofnu&#10;eCUWt+ycmdRTpoViOZlJxbIZGK9MkOiChrPamofNgx9/UJ85tnbAQJrbHs8SHLx6aoFOK5ZOJdqy&#10;ejLhQjorHYRh1S7MCuP2esElgrBilhiutm7RcWYDfcKKTcZTM3ZySbOrKtSATKcpiSuzafHAi9HF&#10;+4WtzSZaqFizmQm0djvWmUi0g+mWeoZMXgiJmJO0pqqL+87sX6gvdg10dm1oZ7DBbB8RyLlwKi6b&#10;enqUu68ZswyYXwKq4VnMvYs/MOnSDZV+RhJbAweZXWLwTR8Hc4mWSPojnix+5Tlq4TylaADCxkqJ&#10;zvmOVZODwzODncWOvoVVlwphecF5gGqkOK15ilrMaSSqptuY7S9Mb1subS9We5eqVsG3CSGrUubR&#10;19BJCWANSQi8KGQwLbhWoCdMA/0REJbHHw4jFBI8B4QNIeOzGVa6bLgWmBhOxFvkX/yLf4EDRARh&#10;LwPM+m6KwH9B51lQMVcKNeMrXyl++mPOyaNdt96q/chPadfvJXJWafpMrrSQbOvyekfnEroKM4mM&#10;2o5BtaobC3IjHv8n778QyF5GNv2r92qf+Qtt/mTxrW9fftvb5+M8zgsxzerSrEJrKu2ZyQk1x9KK&#10;RfCSL3g/tfOqadaPTi7cc2b6G5PTJ4qFWvfSxt17dm7YvBqvYq1ZwVLAThV9QM0CrWAHpIbyrSYP&#10;xR2jxYLaFuFMTs9PHV1+qnvNXXt2/HKLBpzTrJTWcDSb60VgddpOV0ex9DPKX0uvZjVmnEwiduGK&#10;AiBlxJ7WdNiaeZViELziVzVIknSHVrRPHpv/9599XaF4+ld/e82u3R7eGpzWxXFE73ipCQzYNYg6&#10;JsrBcEArHnYQHnwhika+oUgBYWA7kAowDuBFJ8NdhGcVu+GsIwBFQDBWYQWqEkSFaz+9KEynJEHk&#10;DoSjpRv5vd/7PZg/zojGAF6QLfwKdwuJCMYi4BQbYYIR0VIydWBmHIwl4xyZTFBDotYMksxTX2zo&#10;yyFAbbSbLDDE9PNgJ5hdmGDAKxQps3BUDxkDDCXIFT8qgCZ9KZ0n1YAfpeOVTo9TCDnIr3zj+8+8&#10;PK1gHSKZLhcgyLloEfAdcA94FXvCsAoHzCQ7kAxzISCmAiBp+EveOGgSOK+4YUhDZNT0HOP51pjw&#10;3JQ7jcLU9NVsARCDj5ENUEneGgw2EIRAdfMThuUK8ms4EhCGldPJ5bv33nvZGdacjcSpBZoLnqRF&#10;0PBkXmCIgnG4PcCyLLwWOTUyCZQkRA6GZQfd0iLOhQXI4AApG/LlnAUiVvnGQc6zBi/NSAVnC96v&#10;EgJdImoJvRxanD+xIGMdcViR9zEL27vr5c269YpkdrXyknFnbOOkESxZ1mznQDWmH5+fGR+b7qg6&#10;uzX3VaZ2Y7c+8guprT+zWlsz7fhLtmG6hB9xO7X55NwDS0e+VIJV3fGujR23w5eRtJOhLUPMiwgA&#10;yB5DnHfHiFlt7px98vMz85/32qfaO37VW7V3QBsoarl57lO0jjHH1vy2wFYZL5+9tFzKqDkUFB0N&#10;w2ClhXXy+vy3Fp74tDd3sHd4x51A2Nn2jmYma8WUOB5yIpFI8uFpiccTMVtF2dpQ27Q0NvmtT37+&#10;1KNPX7d6w4+8+a3xXHZ5bq782BNnHntgdVd2ePf12vqt3uBoRd1ZXhLbAWjo0GIEcFDKWkg1ahH3&#10;LpOY6yXv4i9ygpe4j1SxaQytcvLMzD1f6/bzXVtAbWdds5DT58h/7ATxQM94ftxpqIvJ1Lzd2IQC&#10;pKShvDYb8Uy6Z7B/ZF1330BhXUeiqy3ebvOyOPCNp+/5wt2L1dLIlg3pbef8QEMfLKVLMAzlhMRl&#10;tlXQjVYHoTa2BpeqV+KRke5P/EbJnc1wlr4SlQ88BN0NV5t9pLtUShdiwxWszrmOVVMDnSfb0vPJ&#10;weXRC0JYJAcXNPTFXuKe0VhILc2vWiptI2Z0Fe+uaqpEsK1sqotY67GEYcaTgZECE1h2k3zd6Zia&#10;lZMOQlwQaDh9KA87yn020gp6YdGNPQeEvdjtxiF0snTByOAokKLgD6Acwu6PYiGx5I21clbrRd6/&#10;L5KFfcEIO+wzw/q/yJp8l3ZQjsR4xauRbjnw0mRpY7TnG2XbJYEgIsviTLl531e7/v5/aktztTe8&#10;NfWe9y1IQmAxu7x7nlcu8l1W5gXs9uAj7kf+ypo40nzn68Z+/O3AVsevpQ0Pd4KXtj9spstGo81q&#10;ZgkrQ5A+zWL21vb8pGG26yl3obTv6WOfWFp+pDcdtyu5uZP1xeX5Pbt279y+A5mqgqRqbl6pc9H0&#10;PEer1TuefkMEcZZZrVQOFQ5N5qudfTfduP0n4253C4DWXaDopaJzXmDAWZO4v6Q8SVhZp+75hw/o&#10;f/GF4XKj9z2/pt2yt6o5KddW6bJVLvZWyLKXbgGdANcg4XiigRMExifYJ2gG7o1+gPPSZ7IDEAf8&#10;Sj9JxyIiUcAoi/jps488NYANEAwErUCxsAuSo+DtgIzgNvAfOwvTKXNipJUCE0MigrTAZHIssAyI&#10;xv4vbOhFtBnSnIK5pW7AOJAWcBaqAjQmJiX4PzNOgE6CtspZqDlObOwJWSD7COAThwHiBiB+APPJ&#10;TzKFJd/UlkKgRWiCvF/CGQaKxcOJjFZQuYA8CGb5dfv27WhqW2FSlbo3XJ6jvaHGl/og4YD7lJl6&#10;XmTATfA67y/WESoAPUO4j9oBzS7ok1OIO5rYhG9edhTC/vzJq0SaGUYyIRMv+gSYaSiSsEUyQYEk&#10;misFYQ9PDwMtlYdiRxjNDfPsO1bnzURdGZdwmSXOBafhnsMo8q6V7uyZ97QHqQt+ZTYQwklSXwiE&#10;HTSNEdPcYVrDtXqi3qgY+nzcana2jfcNl+3g+NL8mbHp+EJ5U7l4s9nY06GteU9q68+uCSGsQ/wt&#10;PMEvHcLSe5hWAp8errjdbKvtM8Y/nZ+7r5rcpV339tX2KwwtBaapmB761ZhDMs6L9DAXg7AL9y4+&#10;/il3/mDf6M67amtXz3d2OVnCMOA+1MquEcMhRhFaNgjUUrRWV2xobmziK5/4zFP3PXTjzut/5Vfe&#10;T4yQoFbWHj146JOfqOx/unN4aPTtb7Nfc4cWT2lNRyNjg3huqW6l9VHps5UmP1qeywJqyBHz7z92&#10;4i8/218o5UZTWjBFGApEck3DruqxvG8sNT2yHSQymXQu27dhY6I9m+zuMjraglRSS6bgGDW0JimT&#10;WTUVwkLXnvzKo1/4zOeWq+W12zev2tovXYlAWJlmkp5I5tqV24bCKapLpaMlUhYrkipQfKQgAOiy&#10;IQYYDTPnQt48hpU8Lzy0554m5q14jxWsjtn2/vHe7JFUYia2Kr/68kBY0ykmSgtdS0sjy9VN1caa&#10;OimZq3YlHk8l0gYKGKzHOD9mJ0wLLUSNKM/UvCXSVYv0O8wa0w/QWQuLECaYfWEQljIZYcv4nt6D&#10;zpcJKWEU5EJLzxiSIpfl/n+RwPGqg7AAF0Ql9HKmhbsJnUgajTSjfxRNSK7m5nKf+aj2uU/WE9nC&#10;a9+UfdVrU1vWfMfXG4M/L1tzWS7KcxTy4MPOh//anjzcfMfrxt79wwUIuBaEbSrfpcuyXIS3rekO&#10;z11cze7wTDPFCA+aNpMdvl6dnHnq6OmvLSzs62yz1g+MuEX31JHTU5OXB8IeLBycAsL23nTDjp9K&#10;KAhb0fSGy0DyUgNAQnwQf0TFvUaxlrByLhGYDu/X//KLI98TCAuEoPeDBwUk4CxP7wc7CHgAlNAJ&#10;gBlgK5EHMH0M2AV7gSjoByDRgCKQcNIbSH9L30tfBNuKBJN+gz6Wn4BEdLNgFaL6MwsP8cmsFxPW&#10;dLASA4FeF2UtXRYFUg5yVSQNEuEeZ0Q6ZCog3fWl3lZUiaE4aJVWwAvC/UmiL7p60C1VoiGgOsmj&#10;C4pFkCPUAHwtOwvaEy5AFunxKJPDoTwE59FAul+qxykQ8LAFsCjN57zSS0MxwPWC9jARBDDNFwEu&#10;hgUIijcYP6k31DMJEZ+7PxRUzbVAwAqPjrlAsbCchOUSK8ErcyKV7qpQkGxb4U/PNiNSOjhU9pQr&#10;IsMSrgt0LPgVXhycDSMrsQsEl3NR0N1hKNZRTSAaYcBDi6DVOZEocc87kYKwnABpCAoSoK4EsKBQ&#10;lNHcDTIU4AQyNJf7iUJ5sTHAYmGFK8RRvTFmzI0hIxgtVobLzVjDKTMBO9g9tWGr05aY8p3JhUIw&#10;kx+Ynd5QnFgTFEd+JrYdCLt2RljYFw5hSd0VQ+PYrPPgxrLaUn/xnvLBz083D2tDP5geeHsutQVB&#10;JIN4T4tVi1o9e2EytxWo60Is7NL9y49+orlwqH/93je5mzYs9fS6uTYrjiu7GlW0MjYDBbAP7jm4&#10;eenJzjZEE1/41Ge+/uV7brn11n/9b/9kYHSY0WVyZjH/mS8d+csPL8xNjbz9TZt+9ifiGzdDLaCO&#10;wMDq5cEktVIWnBscSyTbq3d5qauvwn47ev5L4wf+9FM9Y6XhnmzVmY3ZTS3XZ+XatO7OWjaTJwJa&#10;Jhbvbsvw8hn0ku2ZVE+H1hFTITHPxeRiJo7MaoRRV0/GvV/7xuc/89lyo7b9+l1bNmxWfWgrQ7JA&#10;WHm7i/tKa9Qh/U9r8l55HKvt4oHLIkHyEBIwe0XvCXhlmkkSSfPICCAmmgIsbKwUg4XtPt0Z32/Z&#10;E+ZQYc1lgbCu5bsxJx9bnm+bL68tu9e55dFyPlUgxGSyPWaloYIsW89m4lneli7JhPQYnYu4OIhE&#10;lXU6QR520cKKkEDQ7QuAsDRZjqVjwkuDnp0eEHKaKTDJTxhyEoLvXzB2PL+De3Ga7xdcDTlwZYf7&#10;IsH0d9kVtKSXDi8uDUdG0JhOBi62paEWjx1z7/6YdffH1bz0W36m/sZ3Nge6rYR2bvywsvwXxk59&#10;lzV87t0eeKj54b+OTR5pwMK+GxZWa3q1jOk30O9clvIv1i/5QRKtHBP5nIWUPIGR9AkKYuqn5r5x&#10;+vT9c1OPdySsHeuuH+pdMzs1vu/pB2emipeFhT2YP6BY2N6bb9zxk+cgrIGMwGKy+ZLaq+IEeryJ&#10;IHENx0vYOQcIe2i//ldfGv2eQNgwGonM9gpuE4EpTzrroTenbJfOVPWhrQc2lBCsXGcHoWZD8jIs&#10;nN3E0yDUsIrKRdCbVEbAnMCylfW5NDuv8EAFIEm0VFEgyIloTjiDHwZdESwuOFJws9RN2h7aamWr&#10;5R0hxKT0nHJgSE6HD2loBHlJsedKIe9KMvu5n2uODY0jNhFwKctK6bA4PEjd5Ce+ZUQhcDHcWXYI&#10;2x4OSKT8lc2nnjRwJZ0hdwLDHomky/p58mUpxGSkQkEAeUk4G95DnEzMIXVSSK31epO6cpFEjSFG&#10;ab3zzHrcqFngAWOVne4CmDUbxE3NjqzuH+jtGRrIdXR2JlKrYlZvUE82itntWt9u8ETF12qtuC04&#10;Uye1GhEJagsnUPeZfdu7kqNcvRIWUM60FwkyxYSomvpBraXCDzi63QqQGdf9I+bcUtVz/e7+fq0t&#10;7psl36iqAAIX6RnOuXupxAuskspPZefy63ptvD512GsstQ2u3ZEYHvK7Os1MNk6oZssUgwj5ilkE&#10;38STRjG/dOrksSNHDw2ODr72DXems1mH5yup5dKxoLw8cfrI9Ny4lYu1D/cEuTixych07zJfZnCx&#10;JSOq0lYqx69n55y5era0ptZewo9DIAszVpyrLRyb98Fr3W2ljkSlI5PeuSW2cXXyuo2pvVs6b9jU&#10;s2e0c0d/ZmN7arDT7sloWVP5dKmYNRImFY8v7h4igjDhGpwYIwvyQdfwR9YM9fcMtFxHlBOFoCDp&#10;DVEvy+OkhHlqS+ujBtlKSCr7hP2IPCkMrBkf0x0w+mcAKum81cPsE9IcN7F4tpHNFNPmDCpFra3R&#10;cUkRCS7W/9JGHgQbPYzKjBMAVAinoCdIT+voWAB5MBGCAjvOA6PS1/G+PufdJU86nSbfVJXxLawJ&#10;jZKIBNILvwA0hnGEPIBooWTm3XDUYAxMt0MycU70/7P3HgCSXNd5bqXOaXLamc05IScSAAEGkAKz&#10;mCySohIl2ZZESdaz5PTek/zekyVZybJsU4EWRUlUYgYDQABEDou0wObdyTlPz3QOFd5368wWh7sz&#10;4M5igCVsFXobNd3VVbdu3fDf/5zzHxkWpQ7PrxbWNbmsfvBlFHUDrnr+FK89hFVLcT2ntKZQo1B5&#10;mJTGHPj1pZPmFz5nPPD1SnuX9dGf1u5+v9XezNKZEB/luRHM91LwK1hpo2POsRfN3Jx9YPvi4X1K&#10;Bsy1Q6RJlVxdr3y7QDA6OKGS2QvBJ9A14USajWRDzZkfnz323OnPVYqjbYnw3k3btrVuN8x4dnZh&#10;YnIKPayujs6OtnZ/taAWtN+V0Fq7lLIqXq5jX5Z/pjyTq9RjyU2b2q4KuTGVjAQWFc55fQiWZ+br&#10;CZLGRU0hlhFxCQebm9Ff7ONGEtfdovV01QlsJcCVqVSWoa+8Ml/mDPRlhg7fPqkyUUnX5n4F+sg4&#10;yc85RgBlsCrmGIYCIUcDqLQS3cqRcjZRshe0x9jCh6LuJNv5Sfm7ozcfChyUTcqwro0zBG5O4vUk&#10;VxSUxhbgZr4SqlW+DfBoUANBGQKUKSZ1KVXwzo4IeMnlgptS9Il/0QCwSiUL1Rh04Qsq4WVuVipH&#10;ULjUkgAbuUd5IjKGrywDHwrrIWXjyGAMD+6aM/O5IPXAyCZuY/Io5bfBjchJpOrkcoLOpQYu2JYn&#10;JHneQRXIBBaUldNxdpoL8zEwF9RLvBvzsWzsK6+LJOlTzUnHnTStYjpjNjWFEWapVpryhR5d344l&#10;N072NJKymtFImAarpvnlNFeqL10228GpWJopBKuTlJrEtPNGj73pDY09b21zK9rCo5XiUxBfXkEr&#10;Y34Ig1/WuUnBqAp0s1hyJeKJaFR5DkhADE9kRYtUw6MFs0a0KK6tRiRuoiERjtp4ZaJfG9I2dbe9&#10;5c6ea2/Qxhey33zcfvaENTsfge1ilVVHFYpAAMtg9EENCdF3xZX802vNGohi6cPU0p3Z894bt//Y&#10;bZt+9o6tv/aeLf/2vakfvSb8/t3aHe3aNXFtr6Zt0dw2t56qaKyWGSqtZUVJg1BAlQgAqcRIWGcg&#10;jFpe2IS4IrmlF455MSFfFVdKYrnzQY3SUIO26g+T0nFUf5NOKMs86bEYenCKwiwCbsMQBgGJjYZ+&#10;JEObP6y5nEBGivP5FtbZQNc83IXhJ2Nta6W1YaEhPBKJjkcasw0pO2lWLRIcsVRioeRUqg6kj09/&#10;0CXlZoOBg3MLHA+2VwJuZITCFQxrGtY93JYwS2F9w2lYxsGgYi+46EbVyP8O5/GtAgjJqbgr3DIZ&#10;kZbyyeefCP3JH2iPPri4Y5/20/+H9pb3lpvR29AsuxoPyJ7LmM5fjfpcZSJQA/CGLefXOpFWX9Bs&#10;EHPUCjfpVtKpLY7PPH9u8B67erY9Fdm36cDmhm3Krb485yLWqjdu6L2LnIyA1uW9dd+wj6Jl808h&#10;zmkbWsx1niyIHw+eKX084MUEZgnrFmAdGqEfWLI8TQeQlM8DpjMYggRm8dVKYBSM26IAwwGCg9kR&#10;83JwEwKC13lPqqgCNMXNkp8HWFkuR/nFJi7YWvYFUktpBbGt3ILiyZG8yw9lQOZPoQvZofxSDwJe&#10;Ba3KqVh7ybUEBK+cpy7lHmXlwJGcU5CinFmmg5UoWao0KIkUWEL/2ZffchJxdZBnJCa4AIDK4xb8&#10;Kj+X6TKotPPzoyqAPMeXITXU9MsPfDSmALL8ydkFzgt4pUlRiczHbEBYJiE2ZmXMo5Kzh/fGlgYi&#10;m2zPnLe9ccucT8dKiUiZwvcNWlPT6Uo1o2t4kUdMklqFudhybuuVteu3h0up7u89hnHH/8AfB3AE&#10;0zI1rbPe9I5wZrtWHXFHvjOZO1OOa5m4ntKKivZf16ameh/Cgt+pBB9/hHg+xHL5q43zbUVd3Qch&#10;FsRqqOxoFYLMSJWtVsZ0IDPuApPSkauu3fW2uzf37K6eG5t5+Gnt9IBWIhoAhsHw5fglY5cSR6I1&#10;vq5ftP9X9aXZMeRgE92x9ju2N//QzshbN4Xu7NLfuMm7ut3Z31jbGq20auW4V484mgpXgogq2Xql&#10;btYdnhhurJLMSyXI8D0GyQOPLIZyKVAaBKwrzgcSqKN8SWIFDSQNs99Ml4ckeeZ8JeAvGDgYEbCA&#10;MKzg3IO7J4IpfCVKW7joiNfp8lrWH93USTZ0vmEZJBnholo0UU5HpqORkUh6lDS5CSsf8coGAc3o&#10;ejm1mhrYmZbrdfGyYmiGGgnCOsUas5IFWVf3CQ4WAkYGfdzX8FwCyHJFxFlwAiOaQdWqrGwvix25&#10;vFL9r/cryETPSzi1ELYdzcoXa9bD92t//DvlE8+Vb3hD9Cd/wXrTHU5zQifXskni0cj3MFVqEF2n&#10;/XrjK/BidvAy5oT1F8tltGZcCKfNRLxQHT/T/8CZc9+cnXl2d0vXztatHclNlhsFJmho5yqCdN3s&#10;3cuWaKXMzOXe7aq/u9yTrb/+LvwFyEPghKAZ4fZWdm0ZVQSoBTiMTwQb8Tk7spYWZLNyWSu0nKAf&#10;ISNFPJVPJGmtYCmBhvLO8WJfkn0pzEqD+yXesnQQbkqs2wGJKLcpJwlAtlCJ8omMfheAZoHmQlvK&#10;kUGZ5YQCl4OyBbRocAmZcdiYUwI6UwBfcAxnEID4MpswLyt/KCUJALegaqkxgYhC3smsF6wipHoF&#10;fPMu97uyJBy8PPGtKE0AduWKcga5tDA+QvSubAPBr1UhBKrKeaXRyMOmUvh9AF6hYIPT8RV/4ioH&#10;ooWb5JjmpmR7Q6Y90xRKZOYioYlEeD4ZzhpebWik0DfozM41WqHNba2b2tob0xkK5QdkywO/xMaz&#10;+mFkLVFeUhAPjuX7N4IGq1q07OzPdyGxsMmaO7Mwf2TRGktr1fRlhGGqIFNcVP2liTCvoH3+E9Af&#10;9CIfgvhi+o4Ns0deeqVt7dUqhCMo9wVKWIcc95qbMjddv+vdbzU6kseeeWzgO99eGOzXijms07Rw&#10;ZZFCNIYlqOSOel2/uJFX84XCBD27TIdq0rRO0027SnNNgdLlvkqzwgXARIQN1xJ0sEL0cDJiKfdA&#10;X1JYMbJ8Azfv+7WKC6HtcMKQCGgqy6AMPX7wlvJ/Vc9Y2q3faGUxKpsMi+yIZhY7+IizMbayxiNy&#10;kyhRPArQviYenw9Vd1NedzICL+cakFFjQzY/DbpfFcSn29FoIRadDIcHTHPWAsIalTDuhUStMIfY&#10;Tr1UKwdxnJRNvPXx9JIVsAxSK0eiywA69BcqkyqSEZlIYQIRqBPundABNqLc5BLCImxIJfxveBJW&#10;vsqNXkkhm3MLqXu/qn3tS7m+odzb3hn6sZ+N3nwTIsklg6gBpRDKMy0Fs8vyYPwq25e/7xNZtrIv&#10;9zFx7/LffMedV/5a6xRGGN2uRg8xgtJI3/i3zw19rVQ8194Y25W6rjOyCVEr8vjhf0NKCMaUupf9&#10;vjdyqQcE8HVFzSuPtHXfqtTU8r8LHuulFmbjjhOOTUYPziqgQhASH0pIFvsBaxbMpIKNhDtTo9d5&#10;c3kAEPm5wCC+hSaQIVrkTjl/4IHAnwEcpAyChwRayXXlz/XeMT8M+EIB3HIGGT8FTQawj8/lLmRS&#10;4Lrypxwpw50UkpIEK3yptwDsSgXKmeXSMorKGQT+snPxKB3cWlCklxm3pUqDgVcAqEBJuZygRA6T&#10;wgdVJwWQwgc8Ln8KRxM8An4lJwxArVQIvwoQdrAskQYg1bLyxledF74rmCXVJNUaIDZxHggSUcop&#10;5EnwOeCVjR3+TKfiHQ2NW9s3tbV1eQ2ZQkqxsCVTD5er5ZnZ4uwsDsxtjY3tzc2kjfdBhG8q8fuq&#10;X9eXy0H53d23EOPop7yZbNyJwk4xnu24vnnbdV1M5Qsv5vMvFZ05R4tfztTI6QOg7z9HWTMsg36p&#10;YrX592SWizHPiaJ8r6zUxAYr39Ya8WSKlnWQqPW6mtveeVvTDTuHZgeOPfHQ2JmT5NXmEMut6Sqj&#10;kqMSFGJfdomQfR2/cO94VV+kFqaySABeQ5cxSrvE+8uIICNou/jthx2aghdSCatUy2JFj9cfSrwo&#10;gNNQTFytVRJHFojKBdmz4KuQWmTxgQymo35vqg4soVpKH0J5wypfM+W/Cur0u5V0PIYw0VGWwVFQ&#10;rIwmsmwVBRlibAm0pKcg2kz4LcGe6uecwP+fjBTBmLveUXXV430I69uzVLs0QnYknLP0KddbpImS&#10;6MH0qp6jKGkVBlKpqxFWxgtuASJWKOTgwwvGvpcZCl+m8LKIp/9wCcYNFAkQrEYvECkcuFhksWWG&#10;u7yTb0il/S9wEoIcPT1vG3Oz89WHv6X91f+oDg+Z7/1Y+4d/Qt+zV+w7yAWq5Rl9pqpyki6jhMuY&#10;zl+t6loBXP1LnIdl/t4rfK1d5oynJYuV8uj0iYGxR/LlU82N1oGd+5uMHUQ9ai6qO6z58NBIqena&#10;ym/kvaspUIC6/N+Hr5ezLf94ucYu7xyXc91VfiNwZCU5J+MbvVvgrCDatdhBwTcXnDdoogHFiFmY&#10;Y4SCXbn0Fdh3AaYUlHYBtLqM25UBSgarICet0Ft8Ip/LzQbODML9yYygwMp5vnYlKSsH+K1A4Ss5&#10;RupQdtgCd9iVpna5BYGSMoZLPQfVFXBtL9PH5dJi0OewwEjIqYSglbuWP+VCUue8C47nh/wquASo&#10;XYotn8hdUP7AnUBqKVhOyC3IwbLOYYeLyo0Lol11ajChiKhHgirQ/YJSDfhkwd3S1ORDKb1cSepL&#10;NmkWdhhvQisVTcSbUzo5VZjn807GyXQn9KXcUrFQampt3dHU1kk6kez46HxveFOt44aWenOp7lVC&#10;rFtUCvt4rWBURqtzfVXNCbUf8MO5zIKBxUt5ma6+YFp2e0fM2agRpYMGvT95V6PFVq1RK2ZydrVe&#10;Pe4ZY6GmnrS9KW/XolaEZ4BvOzSnwiZUFdynj21ZZCi1URWGRCQE8nlVfWmoMtnnuqWGLXtus7p6&#10;CjG9qg5JmGhNL2+qtVBClS3U1MxYfCGXP9vb19vbv23L9rvecldDusHUrTLuB7YbKRPqGvMammvR&#10;pLlUyx09p831bwpFQ83ttUyzqUcsQsMd8qpUTReFFOLcFBNLrBtyBbwrwS31iaI3VVJe8Nh5qlbd&#10;90bQnnLFi19rnV8hJFUYldz0ewpwfq5RtfVqvHA3RueBZ8YjFHkBxbvSyZCLUjlXz+fxUcUzkAfn&#10;GP8wXx5d4VLhuuFX1L566sbowPDwuQGe4aaezU1NCMwBRhkR4A6BmKr7kLfV9yVQ4FUAqzjKqq+W&#10;/1Sfi1iyMLKir0xLYRTjUGKYUE6h+zQ3N6TSSa/mEEOcrCTD8xFrPlLLOk21Bv/pqhyzy+1L1Z7w&#10;xuvZaD8qbEONE7SSqBOOVxKJxdR0ywRaQfFY0o1Z5aRXZXYOmaQYI11HMLgL/uZPZgg6OP677BPL&#10;hb+QjGUXzy6XUjJ+KwhVxiPGMiRvCHTDFxb8imMScBa/CzEgysFyvOwLUXEpF1p5zOUVdb1XWev4&#10;lVff4JIAPlnjugVMeWousf1WovRNyrZWOTUS/9xnY3/316o7fOij1Y99XN/azZCtLOAs4ljDkTGQ&#10;P5CfVkuY86hwpf+lZheQIay5XtHJV1TumRCXqWjTSO0zygqF6yH/pBWZvlC3EP8+eoTMQ8EkJHd9&#10;QZsJpvmL621s3D2uwrmcAzuWw7lgAxjY16xhuAIrVGXQpBFjFaNQKg+ZpbtZPWzpngUPgHicbkYd&#10;LGSwO/UmnAFsM19HYlEPe3ZUBXiSUssK5StnT45+9cTgV9z65KGuXde1Xdvo9qhUKRAQLitedB9V&#10;hpP8UnF+pmIvFrs7O1tbG12jjnYf6h7+PfoWt9WGuyJmozBDusW6AdUzsA+VUuanCzMzjh3t2LW5&#10;+ZDloEpbRWbRRPoJk7cayi71pZvcsg+AjbRO2pVEDhnJ7Gzbub5wpR695najs6Pk6FGeNfVk2vAr&#10;KluC77vmqiyFzHfsMjIyVula0SCwZHlA5UGzb0EMkbVaRZoR+sofLjnB1LS0Rpdcq6sGwEWQygWH&#10;BX0k+Jx5lfSDSq2HOFQdJghZXfWYKbhkclGtywoBlxSl5LgVPJXNGtVMjC9meN3gV65TJW72u+bs&#10;V9i7ZfhaWfK19hXHrHR4wbuI3qjfqOBfLH96zvAIsK2qbL9YaZ2aTq4KRZeEAqN0UBUXjyEBk3jx&#10;MTJmSt1ePOC8zPgZ0KUy2EoVsaOs3LQZ1iMYd1TcvGLYEB23dCKaGJlpQ8Aoy0dASltStXB/W4m8&#10;Vy3PqpUWfBiUJyiJnOTiZ7c8JQgMDeawoI5kwSSfB8SSkE+8q7EhQcC92gj+ip53mY2Tl7CpIdXR&#10;murpjG/dHGttKS5lp0+dqo2NWRUSeno0PkhMAKQPJlQjVKhREsZu0ObpeHuV013R7kNtqZ7Y9Fx2&#10;5IVJczgVYhyqEf4lIi2W4zI+CsL3kawa3RWQ9ffVy2IBABYwxbkiotIZkFc2FFbIzV8cyOfLK5UV&#10;THYwYQsnJ1nBuGdM3XrI2nLo4HV33tF9+ODi2eHTDz9ZOteH5jScogO29vRo7cImKL09aF5C+8qq&#10;jvngCjIoYgkKAMdanWeDnuqrfpqATGUylk1sYYJQISaBpDCUGNlxEuCdfeEsMb6z8SH74ksqG/vo&#10;KMPFAmHRR2ShyHmQqRobH+Ng9mFwS8USAc4QuCstUK/4Vr9r1lAQRSkOK5InPhkOTRrReSNZCScY&#10;7Ss2qTPTtGh/bS1QQ3zfhTl4xcX4nhNIu5WPxNSDO8Gdd95JRSGzRSptHBi4rljrAkuW/ERQ7MaW&#10;53V8Nn8aDelJXYuzhnI01JTKZCLUtdRwb+t3Pp944utzTZnpT/5z/UMfSbU0kLkNT7f1vBT1CJqq&#10;xq1Yfip+6jltYpDhsl256iA+pVcQ8zDcSMjNxJBwQrfVt+rSikSIR57Xd4GI37REiGOD65yRWEeR&#10;xI3aWpgwAt+yopS4vFjZCBdilp2OYKUBeoIyw8monah5DREr0xiJNYXD6VAsrsWIMq7NaC+dmH6i&#10;d+wF6I+eTd3tXZv1RFplesaPPmSRzqQeDXuxiB2LlCOhUsTKhs0iQuPYr+NJLZZwwrGaFVZO9+HV&#10;XwY6JAoQuDWSckVCXsishMx6LFKJ6bWYUQ1rdiSkJWK4/FSjkVpjAwJZ63ppuPHHQlqciGUTVO+q&#10;d6Nm6UuGzoUkTw54ikmoRp8Oa0Vtumy69bBWjWTJRFsMz9RNchhyUJ0VCqYqPPNCANaKrdc0FjpZ&#10;PVQBVYdB8UIGKJi9VqrLjXzEYGpIBR6gx6XDNbviAmRVassypJVKUeaWLaMY1vMm92TUIirBuEJU&#10;asw4j8QgKq7YpqAeWEcVBvudq1onKCehko1KRfKCYYHCA6R/P4/V1/4uYNRwN6KrqxVDWJnwFOTW&#10;iHhiQaPGArWsUVjLVmLU3MVrvikWlqaIOiy6WgRpCXhn6JGFMjuBs4VMb8E7OwxYksiH/XwhT0QS&#10;aFcjISGeh5ZB/tVUItHU3EAEfyk7z0zeULWbyAebn5+ZH49tr7eTpKup5Oll1XPUyBaDkC2PIKoF&#10;C2sts7CIaikWdvmIddQPro1WJZxCGKhBW/RGzxXz83ZnsiO0h85QVxmlsSWzsCAOHSKP06s1rNL2&#10;8iXryZClWFinohd6SxNnHLfQtHXPG62ujmJULWIRLIKbOz8Z+8mrfe0lfky0G8gGezGqzoStkEAP&#10;eokvbGSy6i7rlZqH9c4OxXEmjtZz+fKLJ8YGRqKZhpa9OyqpCAvciPLhjFG8lZs8l5XLo+BJyc6q&#10;HPs6quv7Hfoy51cs9PmN0wSAQ0656srp+13tynwPRUqCO8AT0ldYukGfgQdP4DMAnBUgyyb+T4Ju&#10;+Vwgr6wrguOpGKBqEJrAn8BZZKqKpQI+OhEr6hU9M2tGgbiLTGiRTDktFOwKFtZHoOtlYVWPWjZM&#10;+oQZvdf3+a3WDJLBRXUzrXkRhqEqy1OyGhjhZc8zYCsOD+IHzw73SGlp3oGo1uWxsEH7CZqHrACp&#10;ah72M888g8wWtYTAFkCfWgpcrDhMFoHBQLSuxnFlm9/Kq298SeQJKx4Nwx+WELdkV/r74n/3P7UT&#10;T2sHDsQ/8onQm9/hplM1GZrW5Urqhy8WiCvw7MSJ57Rvfblw+piWz5kNzWTDgN6CboFeCilMpHga&#10;lSJclrKymhWrrtyy2BmFJQmawVq1AQvri2oJCwtYIdVjWIUJBPTU9z7+esjmW6YINLFUcld/1lIU&#10;kBGHbQjDPQCva8QVA7uRW3XqZtHwbEXnoeWIY0DIKWuL87XxM4NfmJt4MVKZ39/SdLBtS6PZYFYN&#10;XeWBpr840HvKiR7xb80o5ItEZBbLtc2dnZuaWxjVrSrSiGSXxIqHzolyTbr4hV+TZXMSBWeYLdQC&#10;AMclz1uqT8/btZDZujW2O+Q1GrWyBWdIekYXl2X0/S71pZGHDdQGDcakBhMZXiKZcHYy8tRQ0nNj&#10;N1+nbW5b0qsQLjZ+JGSBjDixEOkqFRWv5uyoljYRWCMKOVIA6IY0AK0iD/2Rh3rjLqsREtjiHaao&#10;fD92QCwlGxzZdmHn9nA79kg250+HKrCBZTh5ZY1S3WZp4tvdUArzeMY8elNDm48ACJ4V/niKrEX3&#10;W7U0FVS9rmFjww6GZ8eYqjoEgYDq2eBQSdVaitbUVN5RAC2flqEvlEmVPM/rFk3asLKudiKVu0dj&#10;tUL/Vl3ddpI1sl2aCZ48fQ7LBlpKda0Ica8YZdZGr3k9q5mJCQOLHu56KyGseK0F8EgQrbi2iF6B&#10;zEBiNlITdqVMiixMqrCIYDCVrIp30GsmFUenaHGhMjERXSx0UBf14uzidGhHrf36Jq25pHRhlYcW&#10;DRQd1lB5eGMgrG55FSUJUDOZjJ1YbjKbG9bixXhsn4OsFxDR8bCCYUSFa1VhPKpbwvLQR5U2gFoy&#10;sexzqq49qE2eqxm1zp2H3hTp6a7E8XoIwaKb+F8uBzxSLcvRb0z8iURSICzZO5iPydwrCeWI11K+&#10;BoypOBTorlLjRKiLCLHJ6YFzA/VCuaG5KdHRbKaTlMXSQ2ogPL8JEFxJaVyAaOWAV3Vb6xIyJ8nU&#10;tZKRDbrDxs/cr0KXFVgmEJbZF1wl+amDOC1xchX3UIncD/CrOBXIJxwjoJZ9YWclW4wk5ZI0LXyI&#10;aX5mZpYWEQ0BYbXqRDU0Fwa8xmqxTCm1IRDWH3qCCUb5T6iwNV2L1ePggZpVt+OOl3DRmTNINUe3&#10;Dn3XACSCCeLvzn1tCISVRiJNNFjbsM9gwhqP+iEBBPnMWDmQ2IZBaWX7EUh0eRT1lW1+ryKEVaIl&#10;HrMjFQUmwpS/mAu98Jz9B38QefrJua7N1rs+aF53C4HD5vyCsVTwSmW3UFrHq1QxihUcBWLFovHS&#10;Ue1b33CefqZ66pw1OOrML5ou860SEvYdCBgBGDcx564QlaRD8bhFeEgCdGQGuXjguqA3rxfCVtAi&#10;910EfH8ZrUYoLYAH7cZkDFpY6x/UXjrmnT2tjQ67I6N13IRG+pyTg86xEb13SkfedXZgcvKFkZHn&#10;xo5/LbE4v1ML79PT4ZynjS64U/Pu4qIxPaXNz2nEGs7NawtZeyGbH59cHB6tLi52WKGWat0Yn9Im&#10;prX5JW1uQVtY0mamtbm5VV7T89r8gjafVWeb9Q9YWNCzi7PlmfHJ6dxQITmktQ4tacN97uA5bWBQ&#10;7x/S+ofX8Roa8XqH9YEhbXDC7RvyRk64/eO55/Mv9saM0eq1qb5N089px4a0oUGtv1/v7dO+skN7&#10;xjCOGOYTpvFQRHvK0Pr6tOnH3YFe5+hJ66Ve7eyIdm6gcuZMbWBAHxqKDQwbA4Msx020MeNRBX2V&#10;69i6HXvWO3grAza5v5VFVDloAJt6z2kPfMt+8GF3sNfMLeinz2hPP++98II+M5ks54ylnBOL4zgG&#10;W6T6hniEov69Ucnd1lt+Nez57gLKhqSFZmeMF55zX3hGH5/Qhof1EydqA4PmyJB++mSZ22xqQUn/&#10;B20D5YR44Vk2OR59+D7t0e9ok7P60oL27FM6+0efc+gWmYZUMh4VX+zXeFMsiEBYWFh8YQWpiH08&#10;ACUyEMvowzglnssyIQXmbJbLMpdDs1phReQo9X8sL5E42X/MQs5eWDCy+QYeo27PLU2bu+r4Gnmt&#10;RU+rKAirZCpjdsWqDFc2hIVVcrFq2iagyjYjyZgdz48XlobL1USxpbFRa2JUzUOJsxL3xRP9qve1&#10;lmSGVYZXHlvVqw9aY2crWn3TjqveFOruKsWQE+VHqLiS01ZB9gDKKzcXXUd6C4MyaZmAsEzGsLDM&#10;yqoCPRdqTu3QJCicy6CrW41NBH5lF7JLgyPufLa9sy26raeGJyR2Et/JV0BsMPEHM6IAR6E/g/cA&#10;8r6SneCil3iStcr2eoSweKny1ISFxZIe8KyiOSDEaoBl5ROhYMXtVbZAmkrcDPAiEKUqWgV/Uqv8&#10;xOdlK/iIg1ZTZlKf161Zs6HSmNEy6Y2CsHiQLbv8+p605yNG4m4K0ZqiVyljCUyaoUxUj4dobuLC&#10;JB1cHIcYBCRH9oZA2AvayUouljUeCwYqn4UflUYuQfQKpPlRV7JaFkgkMSLrGiLXe/y6Tv59D371&#10;IKwKDmCYgArF0KuHckvaIw9o//jX5S9+3YrEQoeui7R2utMT3tkTet85Y3jc7O8zBwbW8ertB7eY&#10;A/3G0JB2+pz2wvHQiV6vd9B58Xil91wUIASoC0W0dCMSdDwR59jxE5///OdR+f3a176GZwgtB/9m&#10;0qn/x//4H3GhxsonD5F3hixxmV219tYLYV2rbtF81Ypfy5teBb/WiMFyzDCL9tEXy99+uHjk2cJw&#10;X3li3BsYtU4PV/rOuL1j2vCsMzmxOHF6dPzI2MwLi4vnkrV8mx5trYdi2Zo5s+iSFbOQLeZnIF/s&#10;/KKdz1aW5iq5bCW/VJify81MlYtLjRa6y+X67LSzOK+XcuWl+crSgrM0V88tXPzSF7N2br68MFOc&#10;m6rmFrxy3uZsczNny3Mj0zPzo0tafyk8POuNn6uOn60CZHvH64PD63iNjhTO9tcGB7zh6Ur/cG30&#10;eG14MvdS8aWxBmckvyt6vHn66frx/kLvmWJvb/3M2fLft0XvtfVvRrUHwkuP1abPnquMf8eauN85&#10;PWC/cMY4O1LrHZg8dbw41B8CYZ04EfrafbkXj9ZRKdzSpaXTpJoIASuh6l9lEOtpqnkt25N0J1c0&#10;HrzP+/QfTH/ub6OnTuWX8vGnjjh///elhx40svOhfB6ecLqpNZLKSISDHxPhM7cblBnj+/b4iw7w&#10;60fYBKdusZj62pen7/vGUt/p2PGj5hOPFY+/VD35UviZx2bj0fSOXVpM5Xn4AdoEDfEPH4dTx7TP&#10;/Unt7/86OzBUKy/F7vlC/W8/W3vg3trcTGRTV2gLfuOKKH+tC68cCZgYoGCBsLi0ylQRbExmgb6a&#10;zDrCzgrfJnBH5hXHg3mCp6rbdawvZpSVN/bwUKhqRZKmifcRwuWVuUVvcQkWtlJZDB8ym69r8poL&#10;PoT1O4Mes6uh6gZBWNw0WDvQihncKE00kq7n3enRQn7CbU5Fo20xLQmRX1XOP9yGT2aoKBpSCqrG&#10;DgULTk05lVB1QB8+W/LsTduvvsPoxpFAeSxjpkD1lc6hcnOdD3cTKIlgLjmH0LEnvS+TMembxZEA&#10;nENXwp0Az3nqTtl0WV6C79symGwro2OLp07HI1bDjs1mQ6MZiSn1pvMugPw8oGAFZwTbyoe1Ifsr&#10;T34pF7qAVgmwdTB5X1kMcYn9SSZXbNlAWDAoky5rMGFhxQU2cI3lhIHXROAjK1H8bOIjK36x4hor&#10;SJef0I+Y19loD7CMudzi3Fy2Xq3t3rR7e3p7q9OWKTck6omNciTATimBa1IDvqKC+j/smY0EARoN&#10;eLZEzDACd8mIjqk2pIKoAggrO1IJGwJhpd0uF+a8V2uATVGYprroNeAejmHthxOOwB1xKpBxaeVJ&#10;LvHJXtnm9+pBWDVwqceF76ftuZHes9pXv6h9855cJONs355sSGnzU5Uzx8onj2nYFQYHi8O9oaE+&#10;79Jf53oLIwPeYF+BhPbTs+GxKX12KYQFvl42Jse1vjP17Cyax+HuLVpKaRVWM+nmTZs2/cM//AMo&#10;lqdJLuJPf/rTsqgjr7LkEA4WJC9DqK8XwhLdY+C8SfPFXTVuxZMMna6Ry2vffmjxwcfmTpyuh71q&#10;V8NicyyfCBE2ORt3a62N9qbMXGPlrH7ujHtmPpX1OqxtDZsbGtqwolWUWdCzUxysF0N1J4Fzql6P&#10;GrWoacdC+MIWdG/Rrub0Wqa1IdmScpkR4oaTDBUtrxrR7LhVi5mrvEhdGTXLHJmOWE1JPRnN1Ssz&#10;uezR8tQ8gVuZzub09kQi46XdasopR/T5puRSQ2gdryZrPmHkMmaxMbGYtvKt1XxjcsJrf6TWnQ0n&#10;2q/PRbctLSSjk436bIOVz1j5rh1WoT0x3Ypb5syt3tSdM9W9U2ZD4XSrOdscm+lMDfTExrbFa1uT&#10;db0wNdLb+M3Hck49smdH5KrDWnOLQfSYv4panjovsTeu/7CqCnNiqcYqCY11AmxDLzyrf+OLycWS&#10;HclYh64jWM3oG4jkC6GeLVpHN3HW1a07UpmM+oGKfj5PSa1z5bv+gq7xC6zLpJbz47kUxQWn/8Jz&#10;ialJ4uZhCbVileBy3F30+Rnn8OHYTbcuxwZt2OU34EQ1x0N6j1HGmhjXHvimeeyc1daZ2LZdGx0x&#10;R0ZDeadWL8e2bNP27GNps+QnEHpNN8XCMsuCXwkHhoUNIKzAJsYaCekQaCLsrMwrApiEBeTgmuv7&#10;BdaceqWmpIrEeRkJPSPWFI+2NqQJ8XIKlcrklFZaDDPaXB9PX9egNxXw8lceNer8Macarg5tDAsL&#10;JsY+qoRBiU0062YiFg3F8sVF7SUiRaqxtBduS2hkHCYw2yMOFG0OHINA8OgVx9H/052k7jY55YQ9&#10;4Yz2Ig62bfeNb7W2dNeTBAWELXKIAIujEeXOGAWuK88KsaXjSACEhYXFF5bYnbvuukscCdT3qjKV&#10;N4+KMgVLKDhheQ2pTGtjrFqsDQ5mZ6dq8XC8vSOcblYOsf4mT0H2VzKy0kyErBIj3YY0nMs4T1AG&#10;aSRCzweFuYwTbsiNrOskUrEQgQg8gURBmYLeJJZrpc+r1LY4zwTRXfyEOCQAq7zzp6ilUBVM55IN&#10;pKOjQ4L6aRV79+7F6DA1PVUpVDoznddsvvZA08FUMe0teY2VzMY4ErDEUhB2eVEcLKZNegOuYSq8&#10;lEWSgwhxiJiWZLQSK0qN0d8D+ecgwewr94WV1nsBBlUQzCfkMOygRQBL/eKLL46NjVG9aKRQXeKn&#10;JAW7oF1d4vO9ss3v1esITI2+FUwRH9j4Tp/xnnp6KZdv+uAHK+9/b2zbZpyRbOpv+25zx+5IS3O4&#10;p9vctMm49NfmLZGtW63u7lJXF0HV0aEBZ2q6xrq+KeV2dbm7d1cOX2VfdXV4S4+RSjDaE8ikst58&#10;7GMfIyYPiQke6Cc+8YmPfOQjP/mTPyn4FSyrQvLPL0tWrslXPsr1QlgV6Y3WLZLP2AbjaOrZ2sCI&#10;duQl7W/vmc7OTW9tWnrjwYVrds1t7cpu6VjY0Znd1p3ftXmmJznYkB2MjeczxURXpqWrszHWaaTS&#10;TipRzcRKmSgv5deTjlcam8vJeDmZsJkcm5qddGNWM6YqtXm3luruSm7ushvJHBKrphOleNTOpKsN&#10;6Wo6dfGrlE6UG9N2W5PX3lpPp+cdd3RpaXQpN6GXS03x5O7D7XveGNq8M7+5aX5Ly3xX59zuTdmt&#10;7Zf+mt/cktvSWdjentvctdDTVt6XyW3rHohsezzXvdDS1XZ3JHprIrt7++je9rk9PYU9m2dvis61&#10;ROd79Ik350d+ZGzs7YvTe4zpjsZTB9vn9m0Z39czdrgnd1VPLROqjE1U+0eaU+2Nb70j/ta3aDv3&#10;EMGmGCclQvPdmKlL7I/rPkwJPKCUQGJckmNXbCN07pz+zJP6fCnU1pbbtzderbjZ+Tr6lTu2mV2d&#10;S83Jxu279HiK6+CrTe9QkjmEuKxfy2TdJV31B8Q8KVygovXVIn5sUjtxUq/VtUR6PtMcL7vlSNJN&#10;paxCtnTosHv4+hLuvBtz4Y06C31exdqT+6s0Oxt7+nFtbMTcdwOrhcrEXClbiBQKoZqbb2kr797t&#10;dG5CymLd2aNeYUlNZlaBsBLOJXPMStgkOEkwq1CwMq/LMTKdqwOUuxq6mZ5dwdrgC1Iqf19WyNFM&#10;yErFQoDYOB9Nzxj5uahlx29Kxa7OaA05akfpEPgsrFsNVzYIwpKpTqv7ihZYl7Q6TqehJJDUjj/b&#10;OpObr6fLTdubtETScRMW4luVOLldNS/huUDYGPonupvQnUanHK+MLA6dyXtOz65r7jQ3tZcieB4o&#10;hVHi79T8BAkNmpHQdXzTVFxFCD6pv7+fhENw20BYcADf+nIvqi4Vx+vwEyJUkI3Vi8i9pEJJ3Y5O&#10;TgycOzNaKSY6upsb2rWU0jOSmTt4xgEXJcY4sVCLwVoC5F+9Tdw6L96CCH1KQnnEE5TiBcHsVxZD&#10;XEr3CBYGsLCsPbhHMW1LADWbcLESpyX3KJUfCBHwE74SwpWzAX85AwgMEwdMPJwieZjZ4U82ICxO&#10;0j09m3hgI4Mj1Wxtf/v+azuvS+TjlenKRkFY+iMUrM/CBssJ5RFrwDEZVlQFvngVt1yLVEPNVqo5&#10;XkjnZSlCH6fFig4JQITHuiEsrEDYoAGvhLOyEqZmwEAvvPACCwl6EIgWIpZPZHEoP/wnR4KgPSv5&#10;LOWQxMMlHF/rGyqMTLgdm2Kf+JB351tCO/d4+w+FbnpjaPehwv6DxlWHrcPXeoev0S79tfegfvV1&#10;7nXX1w4daCCC9fQxY2baijeYb7oudPe7Qx//yeh7PxA7fFhvSGLlQmOFpqWcTyjet7/97UceeeT9&#10;738/2ddk7pDJguYkQ4HML2t1zPVCWOUIRk0gIxUmvsDV8Vh94rnJe+7X5qfnruqZfs+NE284MNvS&#10;4kQbrEyL09CktWwqx+Nzdn6uNGpo85szsX2Zzl3RTi3ZWLf0Wth00jE3nUArQPlUJjPVZCOGRAQH&#10;zEQmkmnWYulsxZ3MFnP1WtOmTY3dm5xkvBoK21GEGeKhdCNqiU5slZedTNtMN8lULRLLVuqj0/OT&#10;szgr1JNtXrUpHd68P919Xb1h01xzcr69ab65PRpLuMn0pb/q0bjV0GpkMk600YmnIh1xJ9E8mW0d&#10;Gu50Yl27bgu1H45Um7uyjclqY7PR3FprzhfbtaUDi7kbhwp7xvKN1Xy6Id/WFY81NrT0hDNt4Ybm&#10;mBEJnxjpfKzvxqG6++G7Ex/6oHbN9U68AaElHqCSYNcIDnt1Lcek6kB8TAE75QtrV/XayVORJx5x&#10;F+Y0yPGWZHRmtLA4Z/H4t3RqPS1RvPa6tmjJBpArgV3LTc4Xz7wyG7XExK+UH3WnZhsnTi0+9uQE&#10;iZ7aWsuRaHx6rsR0EjOjpYX41VeFr7qW3rHBIjCv9LZxUzLo2liz69PTsSce1voG81sPRHZut/qH&#10;FkfHyVAeDYciu7dHr2dB2518tR1LLr4dHZjFKPOe97wHr00mWhlrZBPBJpngAyAb+P+JgY8tEBsC&#10;RRFtLbpCYjNi2Z20jGYScqVi7Va8ZTa/eN99lce/1VVfqP8rffOHd2jdi5o2rREwaiFg0KJN5Gae&#10;1M58a1GrRw99eFfj7TU7Om6FaoSALWdFuuQH4g+WEKs0CD+s0o3YpVi5EC7/pfv0dyaipvbGt21N&#10;7EhMJ4xsU2TWLKS8JhRPqmjI8RtkrRwCX0hr5C08mn7uSG80sv3WN3+keeehOctbCFXyZpVVuXhA&#10;8k4VBS7C+FASrENsCmQSc/Btt91GrQZy9zKLy/wtozn5kdp1PTk7M/38888+/PDgxOTh2+949yd+&#10;rHrooIz1F4z4Uu38lmme2YJUTyAtDgvShAQnl0tcTH3JdQNy64IaDaBG8EMpg6AH2eQM8kNBq3JT&#10;7MBfAtHe97734QF8yc/qCh8oyzPK/9hjj/3t3/4tbRjeqKurS/xclz28z+9LtfAh2I6mLpmpqQ0e&#10;CshVoqAAXtSDZGBmn88lG6EcyT6ftKcav/n4t//Ln/zXZ+9/+n3b3vULV39qy/ROd9BsXDRibiZk&#10;q6g+5eVnaZG60iD2hTg3YqPF+Q8QC8lSpDDdOWPfWmt6U8N8+0ItVHRCxVg4kgylNTOiZ6LxzlRx&#10;bP7ZZ5+lfjAN4zHPDUrL2aiVCfUpTYh3mjTSWr/1W7+FOwcr6j/8wz8kDy3XEkpbMNAFzfv71sgr&#10;LOd6L3dBeVb2vldYkgvO7HshMj9iQyeZi/b4Y8ZXv2KTTvaTP+pc9wZlesKcriupbL5HjnT9bBkN&#10;zigQplUqZb7zTe3B+xbISLvvcMsbbh7t7u5MJK0wXqemVqkWohEUZShJnEZCp/ibv/mbn/mZn8En&#10;hNRrwdwhA1Ewdr1McN5TR+p//dnQ2Onqh9429PEfXkJGwCknTbSTHK5SdxiaQxByLCvRicImGFXp&#10;9lCr5D1hahOT3hfuKz74WKSUv/+9t0cP7bJ3dc1zhmI57UUTZoroxVykLz9zrjj+QqQ41p2O9rRs&#10;jkfabTtie0q8+eLND71XsRrQMxEEvM3ozPTCubP90wsz+/bv3rt3Z7XGD4Hp9CpflRqhG8YKZN7R&#10;X4xEKrjW1evKVczUUcfRy7XiXHa0f2hqajKRTDa1tdhdxZF82csc7Oh8e9Lq9Ko5Ta968C/r3HDF&#10;w5/EM4oEiTp2OJFRU3ffSeuLT+yvVDa/46cKu26dQpG2Vi0ZdgS9LtusenHc/LAxVVI1LaNF8GvL&#10;O3Y5lKCqnHQ0lRvb/o/3bf6rh9pDLdEfemvuZz/JglaU/GXYD+aCdZZ0nYf7kheEZauL6u5CJfrX&#10;f6n9999b6h0ImxamUJPgVB7+jm3eTTfru/ZoXV3aG+/QNnXzMOqeAGwmu1fd32Htm2LoQhSjpnth&#10;O1cJ/+FvVT/z3+3WTYmbbyF+K/bCs9VKPpKIaG1tiz/2SfP9H8YaTJetOFrZAqKje87yULEQ6++/&#10;66zmNQ+n/KEcdVzTEk8d0f7Lb9Xuvzd729vacSd54ah29MX5hYl0Ihz6wAe1T/1K9bprwFoqTdpr&#10;uek42jOg3H333Xgs4cwkEBboKQ4DAk1WQlj2Ja6Fdwoq1IjM9HBR2NCZh9iRVMXKRKjpDa3pTDre&#10;Fklus63o6VP5x79V6T1ae3vl4Ed2a4cLXnySxRK2Kq8SrS/VF590NgzCqvgsICytgBYQQca9Vo5F&#10;jrjHHp+Z6KuS+HW65vSXzdlYMh9xLduDsa37SgRIn0Qc9DmI59IiC9WJUWQBk21dh+x4w7zu5iJO&#10;Qa8mnHgAboQiCuQa+FM8I2GzmpubqUxqQxLuyVC+8gFzkmbDaLWr0dzi4gSKnfFb7nrHuz7yz0LX&#10;XL2ShV0JGQXCEjv/e7/3e9/61re4tHgyyJJDHkow0KyEy/Iog/dV29mqBIlMPyvHrGUkfj4RiFQF&#10;twloI5jj137t15BGei3b8Su5lkBYzgB7BIRdWFjAio2DjUBYadsiRyBxXXLv8qEwTHQWIDuu5JKN&#10;mR3e2ZfcdTQDhn5+wqm4li8kHG5IN04vTH7py//4N3/2N4m59Ac2f/CN1q3b7K090y3hWsKsq6mi&#10;qsSEyD7GEgHVoI2BsAjH0R38FB5mPlSebJoqX11M3Bg3rtLL8UIxsshclohkouFkKEPa6ERxKovi&#10;FYXB+UEg7CtEdRc8qaBByucQ4b/5m7/5p3/6p1wIM/TP//zP33zzzcEQBOVPZa7rWb9C4PgKb/Z1&#10;DGFZNSmpLJy8o4TIj45oyYy2dZfW0+6z+soqql6M/Uo3WxnRwjRv2vZ/+S//5Zd+6Zd+4zd+49//&#10;+38f+Lyu1Nh6+ce3FoTFzKfEDP2oWNCayhqtgsyR4PfqOxprcApPHte+8lj16IsDTdXsVa2Va++0&#10;YBwjVq5cwyCRiqJtiu7L4nT++frSpFmcao+4m5uaW1Lt+I/VyY2o51Yt2NoQdnrfvj179/kQVtni&#10;8AySOAqmG9+/y1c7xzQHD0GjRRMO+L04NTvWPzg7Nc2idtuO7Q3NzQP1k6OFips+0Nn19oTZ5dWW&#10;EPB3ybmwrlauUlZgA0SPsagUzpxIIs1coPWdNL/kQ9i3/1Rx962TVduoVoumHQXCFsxCmpwQkXAx&#10;5BGDGi25BPE7pDxMN1ca9NjgwPa//c7O+49l0k2x97w9ctebq5u2SQx3MLO8DJW+zrK/7OHKY4YD&#10;YGMReNOPndb+/NOVL/9tZHap5BP/Eeb2iGXv2gmEtXbt1bs66zffGurejNBWHXVc5epAK0Xy7FUO&#10;O1vzHtT6isahQhPmctrv/6b26T/K6ZHY/n1Vw0yePZurFJNNaWP//vLHfzzyjneR+IgkOLScshIF&#10;Qy+McE0FYesq68EV2RSEdUo1c35Re+557a8/o93zlYX2nuSuHaHhkcr4VLWaTyWj5gc+oP3CL7vX&#10;XuUhbvMaF1M5EjC+MGdDGTLvBmgsKEcAXGTmFk5OpnAxrYqxVbUyXw4zeJfPkeszIuQHMPCniJmR&#10;Fjxi7fLo3MTi1ALrvnRjWG8No0+nTPM2pFOoMlif66vALvi6sGT7RBeWQWHdM7g/zvqQ0YewviYi&#10;eobE0BKn0jg8pT1zrHRqWDs9nDw5YPYNu5Oj+vi4OTFuTk6YU6PqNT1mTo1bOYhWPVJyI8Nz2VPD&#10;I4MzM6OzMyPjUzNjE9PT08SbI5YE6GFjZ3Z2dmRkhB1hZ9khPIX8Q3wYbDgYIB7EBk3L+8DA8CR7&#10;E+N9I8N9M/NN27bc8Ja37r72OkxCKyFjwH0GH3LCz33uc7AdgEXgBawVxCEbpC+Pko0FCRs7fCIb&#10;tmw22Vn5eXAAO5whOEbO0NnZyYfBOw2GDYQnQqFgdGAr76A06GdSp7L/9re/HafP17gpX97lVoIM&#10;8BP1ydoDNwBuJ4Ct4jPAwoyvxP9VcnxLwBNsK7dMRUlVgF8FsAYkvfxcPGVljcfOwPR0hIDHWm1k&#10;eLxveGw+W4jWwm3J1ObyFlKfEILI7WAppp+BEPDZ+d6Fz+Xdq/qV0sNQKrF+ahXPqLrVmk72JTfd&#10;hjyBUYvXK+E6uuiKQeJlhcHpOBLQ6nigPG7p/q8QF64sPSOGnFCcYqlMqo62zbOgd3DFQ4cOsRgQ&#10;FMvYEjioXGIVbGBRL/GKFx8WdN7LPsPFP/RpGcWUKlSnaSMj+tkzLgmDmUW6evDMUkLCKq+RGgGV&#10;GXOFP8mllUJ5BygKgHOlGrSebdqWnYRrqOidOqLsivQTbRV8yRSgpJHT7On+jz76KCmUeaw/+qM/&#10;KtYhcQUJeBAx0K1ViLUcCRzUD1USPGYKUzfDOL8quzIirIl4JVxze8+F/vEB7YGnpuP1kbftHn/b&#10;QaNtCzkNvXyRxE1xK8XhpcpwNvtSafZYuL7UGgtvbmlvTrXqHsrH/h2ppAirbQoCCRxVysTcKZkm&#10;F+YXiqWi8mxvbXLIN+kLi4mLBMte/ucHIJLMSKXcZP2q4iCq7uzYxMDZ3uzcPPPszt27Nm/fRmTJ&#10;TGl8qVb3om3J5M6wkSS/jZ8X2s/nuZ6XclikhhCIpFkwj0ZUOPDCjHF6uNWuZ3ZcW23uKWDYUcXD&#10;/kKwZ9QxyjWLYcwmIxiAz8R1rdoQB+lHzpzs+cdvHfzKc91GU/RD79c+9J5q9zbSnARdSTrja9Oz&#10;VDtn1a1SDumkLH36KecbX64MDUQZIFnVqJfHEt9tbnU2bXZb2p2GTLVnSySTsZWKpe8urgZRlfjq&#10;CrkSKOiiCAMcXvp6lWzIiZesYsldnEPtziT7OD6GNJyuTbj2UsI6emWxKMFy4Fdh/30Iq9Rtr5CD&#10;gdJiNOZntDNntL7++viIOdgXyWad3Fx1YZ7wOqgWKxpGhVq7+Ra9o0Nlq3qNN8XCMh+/4x3vgDwD&#10;u9D3RNI8aKay2BI8KvO98EmBaqZ8xRZoYUrKouUc66gsJ8xkgwoV3RRK708lQtMDA88/svjIdxKZ&#10;xcM/0tz4Iy2FpjkkiS09Wa17S/eWNoSFFR0LX9JdRhf2GzWvQSs4Q8dS939x4eRLpT0H3ta05dq5&#10;ul02S9iBVb5Z1hB+10RrkOwFrJtZXsejMbxX0USq8EckSjI4X1dZzbhiOBYRIunV/ClmMnGxoJb4&#10;UCTixXtYfhUcz0rL0p1qYenxRx586IEH7rjzLZ/6pV85eNU1qGsEtS1t4oJR4+TJkz/3cz/HNP+p&#10;T33qjjvuwHdQnFDVOOqbxeXnwVr5EvkkWY0E8w2/kue+8unzp6xexDdUrgUO/8pXvvL4449fe+21&#10;f/RHf/R6YWFXQlhYWISB0C3HexU8Krm1hHmVhFs8UJ6doC6eqRCuoC4gL+/iDsthoksghgjh5mXO&#10;ljqUBzSnuZvjSbNYfvHkqSeePV0cr92iHXp3160fqHwsUkgkamRdUhuaQWqcVppBGzOE+b1ZZadT&#10;8YuatmTk5prm7K564vaYud/M7y4tNC5BXiRD8UwskfJFjo8cOUKZ8TjClyBAkJfYnC5lOJPGRuUo&#10;k2skwrLw61//+n/4D/8BPPSGN7zhV3/1Vxmd+JxqvwwO+BVOtK/wNle2rldYkgtq8lV3JAjyZ6u0&#10;1uAqFRlew83KTpKM0H9efkJJApWZbX2EjAfOz/7szzIc/af/9J9YtxPPyqNkzUZvwuzwMs4DK29t&#10;LRa2RsZtAhRVmikLEEveKTz0EB8nHlF77Ijz9YeKZ05OtYen33ygeP3+WjJTrJnRQi5ZqUesNF6q&#10;S7Wp7PzTxfmjGbfemGrobGxvSjSgJkv2kppKSGsSD7RqW1VIXWLvERUJRUJWdGZqofds/9TCjNJS&#10;37ujSt4EKkOJiQPv8cp1fX+hZR27RDxGZydaYWF4gtzSrF67Nm3aumN7OypEkfD07Gx/8aWRQtlL&#10;H1xmYatLKp0ELOw616yMEniM+CwsJQjHYWE9WFjry4/tq1S2vOOTOBIoFrZWKYJeYWG9aIk8UXEv&#10;nKiaBGaUGqPFTCjn1fa/OND8D9/e+fiJtp6d2oc/4Nz9Q15jg1XxlFn7Smy+vrUEZZn5gvbXf+39&#10;8R/m+/vSDkZHJfiqvozHXdwhb3yDuf+Q0ZqZf8Ptjd1dBK36+ebVep2mrAj8K7Qh/ULwtjmXdb76&#10;5dxn/yT2/HNRwtPg+hS9rJCqlkp6N16vHzqg9XQXbr9V27E7mSYoyddEPO9BQO9bt2/JxtyvYvfN&#10;Uye1Rx8vDE+Wz5xqfeR+balAAjSVboTVEI8mGdU/+GH3F35Zu+qAynO8Mde95LOo1AbMDcgRgDkk&#10;tQHTLTiMM8jUyybgSbaVRKx0M+YeAU8rsY58qIJgXLNCJ1c54kj7ZkDvWImwm4wkZ/LzIyOeW85s&#10;TURbQ5afB7uCc/OQtiEs7DKEVY7U5x1PVeqISLasv3Si9O3vTIzOmW9974/e+a73bz+wfe/VPQcO&#10;X33gqv0HD+87eHj/wYP7DhxSOweuPrDjwK27D161Y9/+PYcOHr7u2v2Hr9q37+DBA4euPrwf9Uq2&#10;q6++mvfDhw/zDmPEkgBOVKyu/MnG57iF8TnHyJ/yOR+y7eeLQwd3HzqQLZcefe7Znu0777jrHemm&#10;Rqn2lc8xgLBULMMiFC9eBDyCH/7hH77pppuAULhdAmQhAtkHWvE0ZX/lJmBLUNeqGz/hJCs3IVmF&#10;c5WNyBs4OTb5XBhZikoQG7E47JPQga8uuRFeyQODWqUmYf6QQmMBRk3SBQSJshgLBGI5RiIawa84&#10;CbCJYyszNA0eehX4CxUNmodrh7xkn3c2Vhqyw6TOBlu/UC0tjI7nZxZAAkXHzc4gammHHbc7vJO5&#10;jUUfMTSKX2P1rlSE1Qi+IdXkj4oqhYcvVoC4o8XyjLm8Wi9FE9FIW8zIWCrTAbOoaSD3Qu5bbodL&#10;ByzseifXly82dydjhWB9/mRhQPuk6uBicYrlcnQlka++DNvlxgLHy3sEUoaNLcmrzsKS2FOxsIrl&#10;9bPRcwsxU0uS08B3TvQ5WmUf0Mtl5zOf+WyxlEMRloGIvk/j/+IXv/jOd77zvvvuY2ZhMJEl3KXU&#10;wJosLOyr8koLERVRAJmQ95bh3K1rzxzRvvhA7bmXJralBt531cIbDpvhlvA0cLsertvKVzJhzdfn&#10;JmZOVuZOJmrTWxq62tKtjfFG0svgp+q4NTNkm6Smxat4tc2/VXENcEn1BRghgfT8fLZYLra0Nre0&#10;NOFKoWrEpws4FBc85WLHQEFxQ2E6Wy67ODYyOnymj9mwc1PX7gP7mlpbiLhAfrJcKS/WZ5bIdxSw&#10;sA7rXgW5fA5uHS8fooHrFQcMdx4m+YCnZ2eNs6OIZmZ2Xldv2VygAynHD49ctFakXKpFUMUhI7BG&#10;EuFCa8SqlFpOje/+y691n5xo79mhfeIjxfe9t5RMJrg1SnVemOhSHuLldZM16p+q8lNBGRiMjOMn&#10;9Beeqy0sRHDh8uOjVRWFwiZhn63tOnNOQ9pDTCOZ4lsWEjxTKANuYOMy16/73qrwXvSVmbnqg/cW&#10;HvuOvlDEcEG9845NgVWPbVqVzZvDGRIVR8Kd7eWW1ihpjwXAnDef+E3iimx6yTNCo8P6mdO1cjU8&#10;M6v1noPKUX4ZPtdFU0clor7vYPnGm5zWFtvC3vHabkwK312fCBEiPn8ytQfhRCsZRKEe4UXEz08m&#10;dfmEP5nUZeNPxekqo6pDYvlqrVq069Pl8ixWko7u9uuuTfbsnuzVJh6aMcfjmtei2bEwwnobtKmO&#10;vJyB2O/UvimIt7Ktj84u9U9pU0Uz1LCtoW1XY/Pu1pY9iURPItadiHYnI93JWHcy3hNL9EQS3aDC&#10;CD6ODY2NHR3oeaaSyUwq0daUYVwWpCjZ5LlZcAwbO3wo30pYD1OyhPjweeAcKd7Gfk2qFHMEJzY0&#10;tRGqULEdVgOwAv6wuGydCkb/lZ8ICSqKBFAdF4ws6rmuFvYbLEXkgIu3gL6V5xAcL8oDYgQXxVPZ&#10;JNWqkJTiGxrwtRv0JF+j08iNszEDcTvcI7WKfwjckvh285WA1yBOS7glKgS+EDUueHHE+cHxeI+Q&#10;6As0z7s4kMj+ym18oF99QaafbB6mNU0SEK1+rtT/lPN0X6I/15Jz0qS2rNIc1CDsM6Ybs6mpDdcc&#10;3yirxkUzYZOILK4P6m6faw4ZmYVUS7WRmGoccDFDrDS/SAEuaCGvsFRUYHDCoA3jtfITP/ETeOdz&#10;cmAQpCxrAzqLxHX90/Ya1ADNgxzapJBUBJYX1dyESjtKu8GoSZs8v6HD8uyzT/+rX/klooHpJu99&#10;73vpFHDnNBsksaHtYUaEEAmseSL0sd5bUIZYlaLJI/9WPBNPpqL6zHTl0ce0v/i77NDZocNtY+++&#10;oXBov1GPaYu1quZlMM4bkXrIBCPOZY9Xlk5m9Nq2ps1djd2ZaINbN0rFagXRUeUL4bhkmV1zW8sr&#10;1Z9PlruEP7X4fzLNscdkkIgnQJQLM3P9Z3v7z5yj+F1berbv3Z1qbirZtVyxwCyLg8F39UJWFkBh&#10;l/UAWH91sPxP9tTm/3/5PMv76nZ9k2RMsyI1HQo6F9UrJIWqFZuePL7rc9/Z8tRgYv/e6r/4Efvt&#10;b42GI41+hytFl8eBCyppY1ezazwBlRrbzzBfpg5VVrgwK3viFNGnNJWzgAr3JNmZM9CrnTpOevsE&#10;dm1SXyqWUDkQilPyFdwU0FY2L0Qt9A5Da/C5A0c36URVtTbAX5owcp+tUnfD3O+vX/xb9jPf+QmU&#10;ruANUE4rrEXCyXQyQcP2sYkqn3KxYXFrelbIsMCAPBBr4+apS75hZXEOGFMxgzLEiA1UtmBeEUQb&#10;sIPsCGKT3AdsEpUv8dcSzsI+UVKEzJbySwtzM0z2c0u5eaBONK5v39J2zRsioa7FZ+qzDy9Whxga&#10;CWT5bmLJS76FtQ40IcBBgwBZacFKUIhG74UxfVfxDjejdSOar2m5Qj2fw0QWcWohp2LaFcMhULMe&#10;qtuhat0iiRJBg9U6w101jxtUuYh3gF0rBSE+gaqUQDqBd+L1CPphCzDfyg/5nAPYak7ZVQvyql3B&#10;ooO9DrxfVTIKK0b54BHIkCGUhuwI5PLbusdTYxbhCV7goHwxCnmZug2ypF7gOSALlcCnLVjhCLAD&#10;xAs6Fx+JoISv+CG+dieQuhXXCEHq8owA7hLCRQ1IhBarEfEa50FDqQpZiKApcpgYT6Gg+JDfykn4&#10;uWw8GoHFfAUynhocxJd6bHZmcnzGXii3hJINydSSVnq49PCRypFz7rlsOAuPhBgibXiDc+CgkGKy&#10;fF6GEQxBlh2K5WLV/krupUW938ksJdJ2kgxHip5d4cW4seA1aMMykvBn0ORoTrijfPCDHwQMUWNf&#10;+MIXHnzwQR6NgKF/2l6DGnC1NGHcSA2o7LFKB1AjKYvKAo76INy9Ssbtsn5mVLj9TW/8q7/6CzIa&#10;kIiLDsJwhE8aPkWkOWARIkOBLFTYoTkxR1wGm26SP9ZG35NIGKhVTRsb1x59qvaFb4xNjgwfaBt5&#10;782LVx+03IZY1gaNafECrjf1cDjnOPNZUuKeaHOmt6XTPS178ZKjIDU0AzBCA4iI3SVuvbZ2u/LB&#10;qSq8/5/8tcyHyGP4LpRdtkkqe4JhEv45Mz09NDCwMDeXiMa279uzedeOWGOmYEPloDkA+vJD5c/P&#10;sMv+yj6xuHxeIV4u7eX7zfr/zhf4PHTzL7EMsaXkqsQ1lWEzbCRiWmO8KVvafs/R7r97pOG5Y4nb&#10;bo994P3unW+ux9KIFiiDjY4qZSTgs1a2vdeAkQUnKWOAqhSYHf9/yFLAmasKVC2Lf0yA83PumZOl&#10;Z5+sjw97pYJqaHgFAm7VAdT1FcWwviFD1bqSuAWFK6lDnRgDQsyVe4CHcQOXGBwKsTNgjPL5Kx+Z&#10;K2lbX4oQ0/hr0OVXvYTroTCgOkq5pM1Na7lFnkdURMJUGVHMMYivjTh2xHVjxpXwdlCKjEHkdSAh&#10;xIiz3I0CbmoFIyiol3cBKzLJySDFTgBthZsMWcRjhtFBXVyYn51RueGnZoldKdUaGhp3Hezqukqf&#10;SvQ+Mt1/YkGrprWyynC7QRtxgKyv1Sgh44SKPtDMmJWmotVqwfJqWqFcX6zYMzVnplxZKJXnC6W5&#10;YnGuVJrHWKRelXnNLaO15dp4Q1ZKxbIKKndq1XJeYtWDTTwmZZPYHUkoKs6UVJf4B4tVWgzTfM7P&#10;F0k26NksHUpLOa3msIAE0Kr05yvcT2WkkDkggLZS1QGE5SFKFlMuLYSoBB4FMfUiGhCgW8G1F2/i&#10;EyKPQK4r7yvx6wUPiAYgqac4JojT36CH+FqcZiWXwL2LS/dK/wEKESxL50LjAAD/9ElEQVTPhDvn&#10;NoGnYFB8A8CseCAAZDG48wmQi/rnPGKakA4UjPXCnatVh3K0Lc0uLuJT4OSqTaFkS2NTJJo8UT15&#10;fPFY71LvgrPghj3WhRu/BOd5qogOJqfzc6WrR+1oZaq82DtfGSmFc2bUDvG97Snf32DV+mpAWLH8&#10;SDtcqf9Ai4LY+8AHPoDXCuFB3/zmN1kerHxSr0XL+N/4GgwB5DdkpV9X632VhoUx07TI4LmcY4Je&#10;D0dRV+FH9vve/y6EYOXp0GAYdqBjiekMxisZqYJp5TLq1c8XauKBbsWitdm57FPPlB59Jn1qOHt4&#10;c/72Q+VDex09o+d84jFSDdfnymGvEjbV2J2bjxamOjSoxljEbKpivYeAcOtkQQ9FohjAYHWjVuNa&#10;Rfoe8KP++N4PAo9V+djTkomkCIGDXwf6+sdHxxB/Orh//6atmzMtTSwdqzgegHDJgesnB1i+rk+7&#10;LY+6/s6KifeSdn2MJE9AYOwyovUh63LH9f+3fGDWcHAkqCbCxWo59tjpHX/55KHTc7uu21P/2Y9Y&#10;b7gj5iYQJKpbS1qkwO+bkFhd4dX2aowDa9U/ySx9AMuErVNngFHHjuLixCzlC7GD8xS0JTxhfkEb&#10;HbKff+Ys6hnnxzUIzitut1HazXWnvrRUIHhrCb1Qt4rCAE4dJqoaqodwU1YkrCWTJkKUKnHnckNQ&#10;vqb+ysFX3rhCG/kkYJBBBNMT9ZPHqoP9oCCEQHH9VgQxYWbcW7moFfMaK4f6d5nP1664yxBWyCc6&#10;HgOTjDXypzRWZhc+CSaYANDIt4JgQKtUtxws8S5iWI/Hw2jp4axi6NFsbnF0Zqx/aurk8OzpqcJY&#10;Il258aZs28HKsWjmG7b3fK6U0JvytFMtpzEyZrRae6UW04y4R+CbR+LAKJ5yuhaHItXY1+JKDMUO&#10;ew7KGjEEN9nnpRuEwsSr6KkYUaz05NNECU+rZ2q1uOuFiqEls8ErOlq1Hs8vwb/OZ+eW5setuekZ&#10;+DHFnOXVC8RZLZWrhdJSvl4pO7VKnVAdZccilE3peyhKUm5WBguZg6UGgkpbuTYQ4LISIEr0j1ez&#10;ygXlMwwPrEfNIjJ9mlPTVTIbSfIU1KrsUNtiTpV6BiTJVTg+AK/iwcnnElokiFkQrSAzAbjiUytP&#10;nBOyI4SuPO6AOAluUBAwf0pJ5CcS38O73KA89Neu/W7QlaRig/uS9LCCRKlhidwSjpmqxpNVaUj4&#10;Hq7iKoCZm4qVqgv0CjibQFg+l0cvFcWp8Ozc1LGXpF2ppBXHQTtvdRW6r41df2v7bSGtfaA6/tjS&#10;Ay86j+WjE1asZEQWK6FR3ZrVQrNueNbxX+zwJx8aVm7Vl24urfryzJyvC1cN63XPyPFn2KgkGVFN&#10;rdNp2TSUsp5ecvsX6HWJWCrsZZI1r1nXMo7dZsXDtTC0LBSCa5RUuPfqLwzQ63ihNmMykqN8azih&#10;iIFGOT7zvFfx2WhoAAZ98D3vCxvWM0eOfPXr98xms0oivOr4FkKdhIBMrJCDDgvVNbZX2ECWTbKX&#10;+z/pX/Lr71sSaSHL4OP8kpU/v4/7hN9/Gaq5EF48yg3TR0OoCcm8p9JXfd9rX3QAz8R/xcM6BlCh&#10;XNhS32v4BlXAwUA6KmI1uEd6ihwt1J3sX6JxpsCQBlsVqpfMsvIcKIJD3WqIlI8M6iktGtImesNf&#10;+IfGP/nLxcnhIx+4duCnPpzdvtNYLEVzs5aBMBYIIeLVm8NuJOzVwnpB1YrVYCS7rFjCduYJtWW+&#10;YlmmYx50KjhLOAjma8uOcxc/ZygacUsEcfiMss89Yc2DOiNyhcTMUSWLiwAZ9kYzTCiV7pWd4ujc&#10;2NGzxbHZnk3du647HN3WYYTNSrmI4xcKtBEOh6fAk9c3FjNyKjuLqihlMpcB2dcMWcdrrSdcID9u&#10;rdaIsBiJc/Fbw+gL7gu7XqJnHrS9NHP1F790w//88875gdpbbnN++f+JXXUjkB7CEGtayGzQNJU+&#10;GAZ85XYp7TngQfzGuYwjZTAUgCEs2PdtmKimcAK/BaepHWoKo6/fpJV9VaUzJcEwpgLV3mO5cvSb&#10;9+892VthPibVL4Fe+HGqRvj9r/N9C3KZBzgeXsmlYjb00nPJp09oBf5iJejQawh8wMGX6ihF0Auu&#10;aouVUhWXMlIb06zw36nH/cQlFVqckgW/UpuL4IZOMovhGevJI5H+wSjGC98HlsHKUGZuuHpLe/Gl&#10;0CMPafnaFSjnsiOBQBbBqWIZD5ItSVsUzo8JOIiwltFZWuTK9hoMXqJ/KeiWhan4G4CcsKIy/Z8c&#10;Gjw9PLxQrSXbOkOJprGB2amXxuJT9BwzFdZ4MbVj5YnWLI24gkpIr4YNxDJ52VHLS+guaWAZXtMm&#10;ktrs0yZqESXabEdJP+SWDMuJqYPBvvUoPyEMk3ZjuNFEPhavxADC9AOs/aMT4/gtnj17BplVsIiI&#10;ZIFI2IFRA6yIchafwK6JmR78J5Sn7AuyF4Ao9RbwrMFXos8QkNzsCF8r/JNUuwDEYCIO6jZYJwTz&#10;wUpyVH4egFEqn/2A4pXPhd9iP8DWAWGssPMKtCpco6BSQcDBvUj5V5ZQxqAAywpXJ8PTK6FbXvuu&#10;GsxbFF7uWrx+A3caaeHylGkMeL4KhKUlq6WOv4mDuLhbyLQUrFhkgSGUPF/hSkuM9sHDBw4eOrRz&#10;566O9s7mREtDrLE13ratcfu+xm5Spo96k2ecvpHQ0FJ4yg4vWVZFp027JdMpqcbtvxj71EtbWPWl&#10;awvreqWcQryet/IqdLswlK1NlBIlq8FMJQwzEw6nQ0YU9R2VboHwdHx0qyjyrP4q4Wa4AS9S2cfq&#10;5QPbtvzsRz74Q7feMnD27Of/6q+fPPK0smRH1HqJWDfDMh2b8HQiQa/A0LmxDXXl4lbOHEzwtE8Z&#10;cKRdfU/nOj83n8fJ3x8ob2yxN/xsJJ2xaxqRO8g81WAgYmAWK4JzaUOLl9G8/uPaZ79Q/frDQy3R&#10;kXdcX7rlWt9E/j242u/OyvYs5ttlbarzBOqaUlVrLYHkh+cdCc6zsL6Do8rLqNIYEG0JpYtwDf6v&#10;dqE81Nd/+uyZUr3avqW7Z/tW4mdVeCSCAcuDZQDcJFoneNZ+Wc+zvOtdNPl2xmBmOG89I2mO15iL&#10;hGczup1wwvWCViwS5mSF0pGk1z09ue2rj8c//1StnI786McbPvlBc8eGxeDK/CVQVTTmFVI/b9Z7&#10;GZveBS3Kdw9dBvqq0+OjDf1Ehta1N79Sv8tqb3gTXdcJlcqUZxby9sSYOzE+WyvCzUmYlnKRUPSq&#10;G62W4lPj2uBZbaSPlEo4j/nQ1n+GktLzAu5/XQV4pQf7lgJKyoRGqIuHDYGXikKjc6pvlE9RtTY5&#10;YY+N5RfmlA/Ha7yZBBozv+J0L+kcZc0kZlCBrYFf48pOpWr3PLUgs7W0UT4PGqs04gDdcjj7ok/E&#10;cDxfWMoXS1CkKTQvlar/tFUtdsQatVohP1a081prS0MoZRmlvFbwtCWztmRo+RA77qLpLVluVuel&#10;5SxH/Wl6i6azaHj5kFEIeznL5fNcWM8ZbtZzs4aejzqLYfVJKeKMR3qPlY6/lMuV45t37Y0lY4Wl&#10;XLVUKdfKglQoXqDfKXZ5wIegVXEUFlQnXwUJVwPwKh8GmFXgC8dTRQHelepSS+3zAXMcRiz8008/&#10;jeQqiRlh6QJO9IKxTOY2vgVbY13lWjfeeCOyvvhoCuTyyZhlpw52ZPgQ/CqXk7E6GFAueF4BDA1I&#10;dyGY5VHKtBo88WBIAvgC8ckOykoALQKSKr1edGFX9jeCrp577jmwKc9LWj7rLrApt8ktCwyVAC82&#10;9qWnSLORpZ1Ur+CMAOIHCx4+wVkQ8V2yf+3Ytb2jq70p3dSAFqrd2GF0bY5ubrc64lptsbw0Yk9V&#10;zGI6rjfrdtwuWnberC9qXlY//9K0rKdlXY0+MK1pc+t5za96sGUvGu6CV50t1hfrJsqSqDQXrUpu&#10;cbg3O9TrLc6m7XqiXNGzi/bsZGUK8eRFb3p2tdfMGp+vevCaHxrjw9rkOBol7Uz/C9mTL744NDHB&#10;sn/T5p6Ork5MyioY3l+eKdFcG7Pc9winXDBYvcaj6mVcbiVJKV1V3qVH805HlptaHlHVd1hZVQph&#10;OuXIsN7Xp8NVXnO1t4kci0pN0Cdz1OwHq+n/93rYJse0Z17ycgv1G7eXD+1k0ebVQiSMY8qMV08f&#10;rX/lS879j8yFtaG7b5q54/pyU7NRq/oRO8uk3HIYt6ocfLzxzCqUC5N6eb4xYmXiKVML23j1rrZJ&#10;VV+8+UyokmaiIi10vJCtKpYX5heXCksdnR3N+Aa4NgWIRqKoD1XL1ZET5/ArKlbKHZs3bd+/p6Gt&#10;BVdMJkixEzBJqiernqkK28F8lq3NZJFmjnWk07ss8su7aC+ihwWlfT7y6tLCuvyz4pgoVjtRJNBQ&#10;JDjXu3nOiW1/Q21Tx3yo4hLuZCcb7GgyPnSy7UsP7PzKM1vshuR7f1j72AfrW7sN6CK4o43YGABZ&#10;7RPbykSJpo0wKTKJBM04mATXqny/IFh0iQbA/9WpOfqpk/rR57TpGTUHrlrMZFy/8y7nmqsRole+&#10;J34PgXEP3DQ24t7WeQ4GqMUF87nn6k8+DS6A1aY8Kv+tbyVB3hbexCA/xtICSnHhN7250tnjhmD2&#10;eZpK9FY5wmLX8oPArsiGSU2bnjMef8wb7DcxHmiGijDGs1BlGAGeAzBw16i7+/bUb7s90dL8Wvs8&#10;qNQGAmHJ247KkjS1gHANWCXBLvIeNDghYgUSgZ8CeiBopgJ35CfBBC/PIa9DPbq1Us0r1/VK1csv&#10;RYu1VM7DVbgyVi5OEixge7nq3OjSUn+50G/P99YL/c5Sb32pt5bvt5f62Knn+u3ysLF4jh0ne7a6&#10;xE6fM3+6wieLvfZSb3XxbIXD8v1uttfOcvyAPXw8f/zowum+WhFTyu59qYYMNnXcanCNolSAEgnG&#10;khAcoVSpHzHrgxf5SrIYiDRSQNYC4AS8SlCXkHMC9YRzVX3RR7GCg/mKqgscDTnm1KlTpEEiiQAh&#10;LPj/8a04cki3D3YEG1GZIC1Etbgi6YuARJinOV7OKQfLGcQ/NdgEj66EsFJIeQ/YWSmkQDR5XoKM&#10;5RgB8cJGy+VoJ6A6ICwOi0BYhDxfvxAWOSduDWOo8uT244dkHSJPn00cPGQhwRbgeOkg8sR9aLXs&#10;KU69CYEtXgSiTtXY1hhDM5JwrYIeyoVTxXSX19WhdXTUYiXXHq+htjUZ0ebbjEJTbSFUmrC0QV0b&#10;Jn2VvFz/5ejDhjcEgLn45Wqj3qovb5TUARe/XG/c0CYNd8axSyhlVllgjvSXzpxYOPVs/sSL3tBZ&#10;c2yo3ttXPnW6cPJY4cSLtWOnSydOvHqvyonjhVOnalzizBljdsEoVedn5wb7B63GFBJ2KmwI6MCg&#10;4ovs+/JOq0OQl50dr8iU8H0uKi0nGGalCwezPr1SzFn+pLwMYenPw0DYXg1z5LWvcwg7Puw+fVov&#10;LNo3deX3bauHk2EX+WStpD9/3P7C12qPP5ntyYy+700Lb7yRdGFKKRRSTpnd1WtlzQJ6kMmqr4Sw&#10;sZSph/EeWP0BrIXwFXZlDFSyIIhqgSyLhXJ2AZezpc72tuamRtod4jJktJyemu0n81bvcDgShnzd&#10;undXormxaiuXLVU25dKpMCzrLp/WYnBgfLYXatOLlToQNpXaFdKRfaih60oTWP+Cg7GHtYqaaIhj&#10;DkVoFNrCjD441lmzU4cOOZ1Ni1UzXG2LKTpjaGLLl77Ufd/JbUZL6Cc/Zn7iA3ZLawiXRzqUvrxS&#10;uoA6We+fDJhECDzwwAPwMgyYDKeMpRhjVw6YK8fPtXqFgwSFqgsSg3k1RztxXHvhOX12VoJcV9mA&#10;sG++y7n2Gj8b1w8ChFVkq17IaSdOmC+8qBUrSl+XFHPKB9bv5T7VSgCGXsqXM+nouz9gdfaopHO6&#10;CvaSlG+sRoGwG6MLvv4hDwirT0ybjz5sDw6Qw5SlgUrcJ/SwMpSHUOhlbWddc3XozW+xGhvXf4VX&#10;9gsTwo/WRl57yCGYPGmpkrBUgOwF7SxoygJrZNpmE8dB4fkC3BMQePK5IDZxMCjTJmEJCDeq1Fih&#10;hmwnnK/psxWtoNVmzfKMnZ2qjg4vDZ4rj56xx0/X507Z02dqU6d41WfO1ObPOrxPHq/OnqkPvVCe&#10;PVObOV0fP16bPFmdOM4B9aEXq5P8ecyeOuHwq5GXKmMnilNnyqcGF0/3VofncC5Ib9u3H9WrGgxs&#10;VenzM9ZI5Lj4iYpFXsArqBSIJj4GKzdBsYBaIKxwt4J1AhY2AIgBOReYAqUzC0jiWugxkYw+gLB8&#10;FSBIga1sgbMB32LLRm+ICwFhSc3Fs5PAeTZ+KI9JbkHuQiLiVwqdBng0wOgAU8HikiU4CDsL6oHL&#10;UUWC4yVgn6uIiZN9wm5gYTGUE4gDCn9lLfO1+3WwMIOFBYXzfPlEPF8pRADZJcaLmlnJsAYNOwAZ&#10;4rMhT1b6kfQRGcF5lw5SrOWz84sTw1NTg9OFsXxkMbxZ27w1tKU1mzasWN4rzFYHnMpwq7HQri/G&#10;qhOeecLR+z2vH/ldz3+5aAfo/Zo75nojF7+01XCqQq4akHf44ldJG7e0UV2lXHB1O6ktObXRsdKZ&#10;08bISWt4ID45GB7pd8+eq506VT990j5z0jlxmp1VXmdW+3DVI1/2w/Kp/uLpM5W+3tKp087whJkv&#10;1cvVJVKAGMaWnp7tO3YofzhWEZBVxGwS8bDGnP/6grCyLqLBBCt/GSWk+8vgKXe0DGF99M5XQ0NG&#10;b69XqXmvdwg7Meq++JJenKoe3JI/eJOlNces+YJ+9FjpH75QP3222JqevPvWsZuur4dSiXwxbudh&#10;5pZZ2PMDhs+bAgKQPAb0fC8LexkQVmy+34Wwpg9hFwvVcrOvCxsJh5xaPTszN9w3NDs+3ZRId2/f&#10;2r1rWySd5BiUX1ltoC4JbyDjgHq+ajZUYTqMFYs1dGGBsO3pTMDC+j6S63bfDCAsHJ8PYXEwgoWd&#10;SFZKsf1XGU07tEImZTuFhmdPb/7GM+3ffHBz2x7r/R/W3v+2QlOGuDzdVvHwG8X10VCZVp566imE&#10;KR577DHgrKy+sPQGdt2AhX25sd53CBVKsuYaJ47pzzytTUzgSLB6SVMJWFjXZ2F/MCAspXfd7Lx+&#10;7Jj2zHN2Ph9SWdRUk6IF0FTx6VWBfb6rSqW9PXbXD+md3YB2mE4/7N+/TT/N3hWEsObkjPHwd+q9&#10;Zwk8p1phYlXAkh/ppRx6VcszjQP7vVveYLRsoKbUpUEAE5IfpIJzHuCJKVZs0AH5KjN0sMk8HSyk&#10;BDCx0RZlXpcDVn4e0AnyQ4HFqn3jnaojN4YTEUngWS45VsU2i15upmzYqWioua6nlmzEURptvUPT&#10;NzmVTKWcqVYyxUIC7fl6ralUTE1NuiND9sgIi9b2SGSL5raFwz2x2OZUamdD446mhp2NmR3NjXsa&#10;G/emMjsaGve0dxzyWnsKbmI8V825RueWrYlkEjs/2DDwTw0s7IHPg+BXySIbuBYIFgxC1wXmAuOo&#10;TGFhg68ERK6M8pHlQdCTZcaCv4SFRRHzlltukUwBFElqT7q6gGBZHvAhsUT3338/V7nhhhtwJABy&#10;BaBTlhNsXJQyC3iV/LdsQDT2RepLNJ4kekk+EW9gNj4PeGXBrJIcVWRoBcfLeXinqHwFkQwKlASz&#10;cguvo40qFQjL7dBQJamp8K8rH6XAU2nkHEaXYVDGfCEuB9yv1HwAYdkR+4O4JfAr8VQZHOkbHRob&#10;7iO+cbY8V07XkrtC27aEN8cX0rEwil31xepYQRuMuQvNoULKoLX2ufo0Jh3TmzY0teMpF4Jpw8Pn&#10;debil6bNrvHiVzMXv2x8dEwU4Zd0D0f0LTGnI1bWorlSPDeaLBUzpWwil48uFaJLudhiLrFUiOVy&#10;r+rLzJWM3EI8txiayyaW8nFSLcQi5UrxhZlZHsn+A/tb2ttU2kYMbX62y/81IKzAU8GvMj6IuUYG&#10;AUG3tB/GT6UVpGCOgrAYnoGw/X0a6Zeuucp9fTsSTBjnnterM/buq6r7bgvpxQXngee8v//azNmX&#10;snu7Zu+6OXvggOfGo7mqXi+orIroxouM5nITWF7KwCa6IUBPsZKfNCrzTVErg0qUQSTVmo4Eq0qx&#10;+udWFKyCUSZSTlapWGEsrNRrZN3u7upk7hjqHzhz4nRuIdfS2Lx9z67mrrZQIlau47GJN6+BkCbH&#10;+KmW1ANTdoPlODdY2Fq2PrNYrRvxjlRasbA6LCxSOuvXAfWBPAs5G90mIGyYMCffkeDkYCJfT2+/&#10;M9Jx0LBqtciTRzu+8OTeR3q7t+4If/iD2vvf6ZIbXE00HqGmROPg4bhRGwMjk8jzzz+P4CBS2Si3&#10;ID7IBMRMIeqEMpDKmLn2UlNZ04nZV1Flpn6K1AbP6ohEE5226gaEffNd7rVX+9Stb6cABV5ZRwJE&#10;RZcWzVOntGdfcPN55Tng+4gAYIGwKqpPxUWhpWXUGhqjB/drnZs17HMqmE8dIhCWYzZqcbHOx6tc&#10;GcyFRf3Jx63+XhZdoiyHnrhyhvU9vFX5w5Zx8KDzhltJlbXO87/iw01E+AFYOBIAnphixUIqBJKs&#10;GmUwXQlbZV+QqxQgGGTlz5UQVn4rBwQnUYawkJbUw6lwHA1oLRkJRUMxnlTFqZfrViyVaG4Pt3d5&#10;7T2hTbujm/bF2ncaKP83dGiNnXaq1cu0Rzu3sT9rW72zxTnH6Dp4/bZr39i4fX/b3qu7D17ffejG&#10;5j0H23Zfxat9zzVte65q2XO469C1W66/efM1N5es5OnRqdG5haaOToy55VKxVq8ywARsHDuijSXC&#10;WEI9BpSkgF3xLhW8IsSqOAmI40EAf4NfibxoAECl3waMLPtAWFhY/DpgVcF/AliFug4KJr+S+gTC&#10;IpbJaa+55hqcQPhEHDTlihSSYoM7JcejuG+KC4QwxxKgJvvylWBZAaYrIawY0APsLnguYJqFe6Y2&#10;wLuiigqvjy/s6yU7lz9ALI+kyAsw4HLvfEj7l4WHEOqBW8VKHxsGYslPxrvk8hCGVUZkae0CYaW/&#10;8C5+sUpQdnZucX4xv1R0ay5qRZ1a6574ri6tw6gnY0Y4jlaJW5h3JvPeZETPJ0N2zMzDy5tePeTV&#10;Ta1ukN9YI7s2O5VVX+Yan695vI5yPX7lTPAdln51JLQvqjfEcMry5lADiWiVqFaJEXqg6YgVIP+B&#10;niGGrotfhNpuyCuJRLnuEK0ZcbQGzaFy7Xg4Wy68WKtPDI00NDXt3r8vmlCzoFpKqEBuqewLt1c8&#10;Qr5GJwi4ADU2+lrLXJjORbuir4nzAI0n+JYBiFlOkTTM0447PGwMDiDVo1116PUNYYcntBPHtKW8&#10;tm9v4XDDRP3hp7Lffrww+NLcVTtm33Td5NV7q6FIulBOuBWidrO6mdaBlWqTd5CieldCmrCwdKJi&#10;uTBhVBYao1ZD3IewRCX6xtsLXmutgZYjb3ytANgXQ/dZ2OxiqVbtaG+Lx6KI6g309VUKpbbm1t07&#10;dyc3tXohq0aYoUPKdHQITLQAXDhO5YSgMKwvcbCMYYnnXbJnlxDWiC/7whIaw/OHhRXd2PVslDCk&#10;m74vLDr6KvJdZecaGd5WTrRvu7PenjnX/tCLnf/4aEtvtmXz1si//BXtzlsqmWQIZ9FiPY9kJObt&#10;EiHGy8LwMuhd9kajpSSMdSI7yPwCESvi2TAFwvVwgITAytpsjQ1ErhhLvi1VtWePeM8+jUO+0oJd&#10;C8IKCyuw9YpDWI8hGmexvHnypPbs826ugBQxnRYkiIQCVKwvtYwDRwjHaHp9KJOobdtJpjFM84xq&#10;SDH4IhjqsCsEYQku043hUe3hB/GFRWuGB+F73yuNfYEjikgOWfpVV9lvfqvV2PAaDZjBZUxmX+AO&#10;aQBhYRkohYVlR8TbpbOJA0CAugIIK98KoSjTs0A0mcUFywbwV3pjAHDRIolroSgprpGOTccyDYkk&#10;Ev8Li3alWAXaRUP1dLKYzhTTTblQfNGzclFtwXPzISsXsooYb9paq4n4WKl4bHR83nU3HTqwidV5&#10;Q4PW1Kg3N+lNjYWoVYsnqrFEPZGoJhKVZNRtSoc6WvRY47nRiaeOvjg2M7Nl246mlhZyFpBaIJDo&#10;o+RUiMgLSCBX4JMqNy6+ASsd1KQe5MZlmpE+KRUiN86O1KcgVzHiKzep87ozrFCBsMLCihVeak+E&#10;meQwOY9UKXHxQFhGCjLWEorHOUGZEjcmG1+BUCW5VMAZCy4X3ClmcVHvF1Qqdy2OBOLxKZ6dlFNg&#10;vfh0yiaPnvLwLeXht9wCoxW+nvjCvo4gbNAZGFuBsFSaNGCpFnn6snKgI8iOUKrQDNwmdgzyronj&#10;AUdK5Qftn5PL5+IWIs+dDR99SY8VtaJJI94T7twf39tldjpkGXT1OINcojJhjU1UB+hXDZbTgcAy&#10;fkfwKy5zIJ1RJWRnBzu6P6hc+Fptml6OLV01PsRUNnkIZsv0tmnG9bqxV1Oeea4Vgc1FtIZQU3Su&#10;GFUJNFCDFrXgwRJc9OLzDXkpCxV4HTlSpQeq4QpTSETqmfhUpGl0EYee+Zauzp5t25irl9Ofr995&#10;8LUea1/2ejJKyLgh+3TSJ5544r//9//+p3/6p/RNklEr/6ty+X/8j//xSbaf/iQ1ozzkfEeCkRFj&#10;YEBDrfHQgdc3hO0f146c0iZy9QNN49dOHTW+8p2lidHK/sj8u+8qbt+2FE9W7VIEqS1UqRDJCLfG&#10;Feb7HrTn8510LwuWJPCFbYqEGgjnwpGAgCoJ3r/gtQZaXPYj8I+2TLw4LN+RYAk9mmQins8t9p45&#10;w0p3945du7bvam5sriR9/IpRUZVBc3ESIMEolsbzEXXqEfvaAezUa0DYuUXkGgnnysDCEs5VU6vg&#10;ZVJoHQjWJ3lDhNqo86Mz6suaZefMwdPbK/Hm9qtGm8fv2/K3j+19eqRt/+HQL3584eo3hFPRsIen&#10;Q/740Oi9jx958Zmnx8+8eOzMOYxpr3xjLsCpjJyFhClDwaoRz9+YWZQe0cmTeJ0x3jIqSi5PMWFd&#10;vKnUCmxK4l2bni0+9ODcU4+52ZySiV31+HRSf/PbfBb2BwXC4tWqLWWtF57Xnni6UCqo1GEwBZDe&#10;PgsrEhQswy1WorWqFbdmDl2X2rxVU9JyDLwYmIHvKsPzFYKwnl4oVY8dr33jnvnhYSgLP++96HxA&#10;JKNMpxKWUzb70KHKm98ayWygsv+lDdAKwoLSwK+AJ3EkEEgqg6lMyQHzxydi5GILVk5iURW8JQhP&#10;7N3yQ4Ffwl0JRyUoOaLFlPUibqIBGTeMpki6WDOPTi8ulMmBtdQSseKZVLmtYziTHs3ER8J2ORYt&#10;pdK5RKoQT5fTDW5razEZGyrlTizMzxjertve2HXtVaV0ot7cUEjGcvHogmXNWcZSPJKNhZbi4cVI&#10;KB+Nek0txWjkxaHBIyeOZwv5PXt3d3a0wYbjzcC9yyZ3IQXmTxEEFWVQ2YdsY6PXAS7lGD4Ur0cB&#10;NxIGJKBWMKjcuxAtVIv4nvKtrEHl876+PsLheQoSzhU4dQTgVTBxwPMBYb/zne8AN/fu3StWe4kh&#10;E/9XoU4FvDJMiEFcOEWJxBLaWAKzhGLkAEGu/Io/KZjQilK8AIEJppdS8Tk/lx0uR/wpsVDd3d13&#10;3XXX6wXCLseqknrI08YGR194/sTE1GIZhGlj01NxWI7NUhi/JFlAqGcK1mMyi4SjiXgynSLrXioW&#10;jfHsIcP8yQvhEdUFIGyiERKWqDGIfaYYu0ZuTnQp+Txqm43xRCyiBOGsRqd1i7t/l3lNu7atZTEV&#10;NZQ0JoHBibpXqBXOabPP4mdgpzKe2eBgdLRJ1g53oqSNSeiyQXJSkD6ct+61evoOy9imaW2a2+jq&#10;7ZpOliYgONJdU7gZKMsX6FLDSKsGMAgj9VJhv+dfQHz58JW9fKsrhgh/9HaMOukLTaMtEo3QyO3a&#10;c9PTpB6hs3Tv6EEjSLFvF413MvJc2jB45Y+Sta4MuTLe0hlBAIAJkpPRVX/8x39cXAj+7M/+7JFH&#10;HnFqxbe+5c3QWDwMPWQMD2lDOBJU3Wv2a91bqLM80YMkCGYBpbgSb9ZgQfKDtNVYEaGwjd+1n0ZJ&#10;x53e0Uq4Y886QyeNcF9tb+9fH575vK5PDV9/7fDHPprobomEDDLDZrCQWCGdtDkxM0UGWbSEI0Yo&#10;Qoc0w/6LvOa8wlYiHE8z/lZLs25pPB22m1MtiVg7uBIT48Uvxnt/oFZ5v89/6+/xha8wrsfCIRKD&#10;haPYCYtL+dLMQnkpV6+UkonYtp3b8R9ItjR5MUTKyahgQMv4J2NeCVvRsB62UNBlRmHUUCOnaZK7&#10;Ukb+hcrYUqUWSm3q7Lq2IdmOSD9ys+EoqTxROWCguPAVii7fptxs8LLC6UwknlbSzTUjGo41mBEr&#10;XF2IPLF0aHF+6f0TD37o3m+2DFZC73iz8ckfd665NhG1sF8wSn3n4cf/4jN//tB933zyiceffek4&#10;c9CGbNAxbOBU8CtTgyzppXkz3cCbIGEprgXHjh2DoEVgR1I8BtBCfqJWypCQuleoY8sOf/kfUmfO&#10;Rs8nZVmlQafDxZtvj23br5kRNAddbhK+iIXHlRoJdMJ8dGuuUD1+XHvpyTjUs6sVXDPhs4OKiWC9&#10;4fOaPsdvaK3NsdtvMw7sragkDuj3IuNrFH1+7cr4wsK6Dg1b93wx9PD9qZJSxldqzUxnlE5FUKrp&#10;M2J41aheverq9K13axklaMGDw6zte0FwgHI0ADRunIfK9z52JarF+EgsF/Zf2pCM+wJZBLUInhNg&#10;x29FY0i2AJhK0ww2OVJQTnC8f7vLm09TqlZF8GY4wuADFxUCOk1MTo6fORWuVdsiYUCDm0jVk2kv&#10;noSoxg6DwGw4ErXCagBKphI8cHKAjoxP0CUwvu/Zs0eKJyUXGB1cna9AmUQacbPMCpBtAL6rr75a&#10;AqHYxDtHQCrvkkcUdg03R9kJNvlW8ujKJr+SbGTcmEBYcfkVWdzAt1gqSjwEBL/yrdQtEJZSCQuL&#10;OwEHBI4HshKQH0rH5ieQhQ899BAIdf/+/eIEAvoUnCqqCGLr53hxihCDeFAzQqDKSkM2YQfF4YFr&#10;+RLAy86dcl0pgPCy8hPBsvKsuTSjEqUCwuJIgIPKD9KMuWZZlCsPbV551jujI/1HXnh8Ynqw6iLA&#10;hl55xXErLknclFY/XCwJLmtomMMIkHAvGgvFk+EIgbYRPJkYgZRVSJEFZFdzVUw/sbSOv2M7lbpd&#10;Zl9k/NWLTN9RKwan6pGNw0y66U16197Yzp5oq5WPIMJj6FXNKlSMuYXa6II3UXaqyarTaBkZi8HY&#10;BrbiC6mCQuHg1giwXm/lQ+HA/XhaStd7TH23pm/WtCS3hHSKTjw46rPuErFtKjpbZwzzNZuWt1dH&#10;r0nZQ9U1fPJBh5sqY58NmW5XT6W15bmZ2bG5+XgyRuh3S0u7RMzJ2ljGGRmgZMm33qq4IscHaDsY&#10;XRlV8HEny+7v/M7v0Kd+9Ed/VEyurA9BALfd/oZdu7exTDBCBO7ow0Ne7zkC3txrD4a6NrNsYkyh&#10;cSw/I9REfKePH6DNYV1kWjWTVEXQVFgW8K5T5Z2pukeOzM0//UT70NeaolOTu3aP7j1UzoSW5oq5&#10;xUpuqZJfqhRy1UK+VszXi3kkGFd/4bGaL5VzxcVyftyqz2bC5I1J1CtmLo8Jm0HyopcaOVX4VeX8&#10;VyV/p0pmcYxyvqCeTRoEzyzmyjOTs729Q45XT2VSjS3NmaZGMxTOkwcnV8Bde9XzV2s2Z8bg50fX&#10;Mg4roqFULC3V5wuOXtWbavXW0pJXyufIYZ4vVou5Wj6/2otF7aq3XMnNFauzhVylROqScKVUmanU&#10;+gvR/rPFyBNn3zD5xPamovP2txk//A7zwDU2qN+f6Bmuv/a1r7FGYk4EREKLQJFuyCbi2TAazEQB&#10;BSYzctAKmaFAscePH4eUZSphdt60aRPzqRwgUESmF0bVQtk+dcJ74jF7dNy3P60R7taUcfYdDqXS&#10;LiuNVDzGNKzOcQUHASYOzSjb1plTxnNHtFyx7lkVjVxLvv/2d7lkXySQz3bs0G99k75zJ9qr9GIL&#10;YkCFrWLLV8vRK7BVKvbIaO3pxw1EwZj//FwMfkmUa7JSg/FvgYnM2rLVOnC11tEMOOETGYotHNMA&#10;DsgevooQFnwG6AEDweQBpwLqQoAgfwY4VYAsm8wTglCliQUYK8CpwYgsFN1KOnYZEEOlKxMhVaKe&#10;DxRLdmlxcHxsbmS0NZHc2thoIV/MyjjdaCZTuIrYIdKt4DIbZbAAxKYTSR/CLgyNjtETYC5Bcsxh&#10;EjEjHUAIUYFibPQNbL58TnfFKQegdv311+NBIegTyAVI5RjBpgEqFdpV4Km8y47Qq7LJ+eW+AqaW&#10;kgh9KxBWSiUktFjh5YcB7wuFSSyRsLAsJzhVAGFXLg+EBefnjDiwsCxwDxw4IKF4QXiZgFcBmvxW&#10;3AP4RMjXYI4XPCpAdiXuD+CpuDqI/8BKOMsB/FbOL89XGcXqddxzcaVlGCKc6/UCYf3wYNqwgrCD&#10;Q71Hnn96cm6C5DnwPHCNarnP1yy3/MTVKqxDiYupZ+kTNmSk88EvnVXBC/JyqPBS/mTMpWqpOFYN&#10;vJgH+VNl9QHA8hOFiG2WqPyPjBuJekO727krsqXTag6XUa8EpJZNvaCZ2bI2na9PVZylRc+F6SXO&#10;MWZ4ZFdE3F+Nf6r3bMy4pmvcL/eCd+nmZQjrZbgtQ4tjWTFgybyqyjirch5iqPF9zFba8jae7vQh&#10;rE+v8gyQGiqbRsXSOm96Y+dNN55Zyp0aGWaubW5v3bv/QDxM3j6ZqtQmC282mTs3poJe/bNIT5QO&#10;Rc+SEYZP6M7f+MY3fuVXfoWvxK/98ccf/xf//BdZ/6swEM2uONWxkXDfWZMMG4f2a5u2qplFsVdK&#10;kFxJjPohI342yx+YjRIBXXnEJJ7BvFRXpL0F0l4aGHj23qMjzz1aKD86mso9k+k8UddOnXnm9Isj&#10;Z84Mnjs72HdmqPfccH/vSN+5YV69Z4f5c5XX2TMnz547N3h2frrPUe6wxcJ8aXRodjGH3/+qr8UV&#10;ny/Mc8y8ei1ml4gOUMGs2aWlbH5pPjczOTc1MTO3WABURBIxcljBDZA0fXxyek4FwapjL34RRjs7&#10;M8d5OacKqZ1dmJ9bmJ2dnyvNTOfKAxOVk6cWz5zArRbze9/p0wO9fePneocvfvWtcb9n+14cPDvV&#10;d4oqmjrdP/XS8Olj/X3HTs/NHj/bOVR5e3d9190HvQ9/pLznKs9QUS5YCXmHd4BzhSuF8l85pwfr&#10;qMvekVlGwEMASQOoIJ9I32TmgkcjoBxzIspITJfyrVx6WXsDt9qKc+pk/cnHatMzgCdW1qs35UzG&#10;6d5MU6+WC6VmfEdwzVDTk2ICr1DbrzBBLObNl17AkVfDKI+Bj3yi/qi2YtBcrmht9179DbdqO7ZL&#10;SqyI34n9AfiKjWPG1JTz/DP6sZdIgqYYFBVHisUE6Kb0bX1PXTW+GMRwtHS6O7fZgCPGMHHnUQO4&#10;MkC+mhAWzCQsLDCI1iOWaGnNQvgJ0hI+VZhFMZfLbCEoVjjF4BP5UDaODNorP5fAbQ6OYRMkZzX5&#10;dXAbwkSTSOTLJSalmZHJjqbGvZu6TFbAxWIskUy3YD+MV8Me9h+D/Hg+t5lOIRboLczO948MC4Sl&#10;9QPUuKKAPGCogEhuKnADAFfxLcs++E4gFxBW+oygWCmb9Dq55aAjBbNjAFWDg4MakB8KaJbqEoAb&#10;1EAA96Vvy1dyHo4HwgKseQowygJhBelKMQIELPMcnzB/o7rH0HPo0CF8YTmPCAsEfgJyOUHMssmD&#10;CNYhMtPL82VHnk7wuPkkALsy0MgJZRiSE0pJpJGwLxAWCvltb3vb68WRYBmG+Wv9gYHxF148l10i&#10;GqIjk9gcibbHYl3xeHci3h2PQw90xmId0ViXbjTh+RIOt4WsVk1v0HS0IZvCkXbLbDHNFt1o1LUm&#10;02oxzGbTaHa9jMmO2WyFWsPh9lCozbJa/W9T8XB7zOxIWZsbtK2d+rZd0V1dkfZIJQk1a5Jf017U&#10;tHlHn7G1WcNZGoMU1vAg0FKWlfH0KGYGX7ByowZmXYv5EDah62i67Na0LZqCsCHDhTCwNRPDEMGI&#10;jKokGCug3awr/ydVad+dGDYaxXI+fxxUWLmOHqeplzG03XTrnrvvtnp6ekfGzvX1QVdt3bJ9946d&#10;Pt5dLkEAXs/Pgldo8lrPZYPVoHR5GTQYmXl/+OGHESf6+Z//eXoZw9rv/d7vkc3kqkOHfUOkWlY5&#10;ujkzaZ4+QfSMdvMttc4e+EyGDh+7+g1bUedqDfYDtGE9YHkUBrHbWCVoVSTTyBpnzg3/5Teeu2/w&#10;RHZ6aMf07HZ3rmQtTuXHJs8Ulsgyv5RbJPl3TrnqLyqH/qVFwkxFrPnCLbe0OLOwmCtmDW8pEy6n&#10;cTWseIvzrCVLZXypLn4pJyvlZ1UqlotqR704rJBXsQG4ALEqXZxbHBsenxqfyS0Vo5lYIp0gGrhS&#10;r/qSihSrWLedMhEFq57f51wVIVCtcYCifGFjoc2jTsHRprLa+ISXnUU0DnHGbHapuAhdrO7vwpcS&#10;LV9tKy1MuHPa0mR+slieMMoL1ZHaQJ/31OTi8ELX7hvv+Jmbuz5wi9Wz39GNKFYlA2Jv2b4qczTM&#10;C5Mj7AMbc9Ar3wgQB5XCi9GwqUChOWSmkOmMuQbUQUt+97vf/f73v//2229nIhOOSTXZ8041voqD&#10;ask1x+g7pz/7tDc1jXnBt1CvtjU1hzo6tFTKSqfsrk2RhgwQSsbIjR6eLrUz4fcaPn1ae/DbSMNq&#10;ZZWClf7IKkKcowMTlj/S6dqmntoNN5h7diqJX0d1DeUJq5zer1DxufbcvPniCyZyZjb+dBCYirzw&#10;WUJfSwH4SguCsdHqViJTuOVG0k+G/LHHFy7wNwIFX73xR9+3bx8rRzJC0ZhgZEGBNDUGSlEhZocP&#10;sZsL+8gWYNAA4QnooaDCzMkmkYwr6bqVBIMarxVZ5cIWMhYB4VKJxGD/wGOPPNL/8JNv3L71R2+4&#10;zhzsmzx7JtG9uf3mN2rdm09FMMTCBRm4KZJJvTGdqeVzx54/+o3v3E8IOeM7sAksS7EpiQBEdigt&#10;m3Cr4kjAGPVXf/VXBEkw7Pz0T/80eFEmD96lawl9yyfcDlMIo6WgxgCuSR+TnwSm+YC9FngnrDPn&#10;CbqiIF1+KMCRmmTUEF9bapjSEpv12c9+Ft+GT33qU0RoUWYJ9qJuBS8KNyNIlOMB4v/n//l/Yq/5&#10;6Ec/CoLn7kCQom8VjAJSDPmhUKrB+kR2BEML7pc/5T3YBLKvXJPIgw7YXDmS0tJyIIdwbLr22mt/&#10;93d/Fw+NS+3jV/Q4apTH7kuwWN956Oif/fk9p8+R9SqViBDOSFpIAkj9VOgqVIYaw5cVn+MSPhRq&#10;JRUK01d9bxCktVJB2Li4ZPhOHRXELNR0oTblAu/HGavqdIxazIiYVSNWjzcU4nurHW9NHbw2vqVx&#10;1sLxO2IvIOxatk5Nh44O60cn7cF7PbR36l2GdmsqdqMZbi6WjarCNxvFrelag01AgdZs6DeFjHdp&#10;+m2a1+0QTOA5hjmjhfo174xdP267xzTtpGHOhhwhV2Qm4T3Y2ZjHqZKGqlHdHydJicQlw8Z8SG/4&#10;yI/t+OVPFdLp3/3zz/yX3//dpXL+J3/yp/6ff///tncvZwORTkd1B0vHjSnQq3wWGoyIwMg4I6Or&#10;bL/2a7+GLwG4BTPRl770JaT3fvu3f1v5IzvVkBVRaX9148iTxhc+b5cq1k9/cub6m/EXpaliKUKz&#10;gqlEDH+v8g2s9/QOYzkMLH50mpdkJsxrTz+hfeneh78x89nR/d9qTiVuPXnr3pm2mZBWSRWiOQCo&#10;uglZ0Cy3OD8UZo0kAGEzWmYotspxa7w9PNETc9NGQ70UD8XWwD7LijQydi5Df8UhwbV6TsgkCxg5&#10;6abRcfFV9axIY6K9vaWtvZnQBqAu0u6+OCa+l6uHyuMWiM1LjZVQgmrMIThMicXOeWMsUifKLcXy&#10;rpDTYnllT01xsRoZpFfbCAJadYs5ZVdrzzNMpfFQshOTLySf7zNORZ+MvCX9/k998jcOvnV3WKsn&#10;lR4Dq4coC1HldSob7AliMrAPwYS13od58fHUEe2ZgC2UH8luQOsNjsE3D5qDCQLIcdNNN2E+BekK&#10;6SPtP2BtVC9Wz5v0VNpiSfvG17z/+nv1Z54D0a3JwrZ36Du2azfdrL35bc5NN3nNjfiJgQKxfb3y&#10;e7qsM7haqaZ9/u9qf/yH9ulTcVK0qsgK5Rzqj3DCEy2jdqW7sHNP9pd/sfETH9PiiQru7BiilZnv&#10;VSQxv89N1eresRP2Zz4d+qvP1ov4wpKay8XJTtlPfNsOa4k6xCL+iE2x0G3vKP/mr3MLsVCE51hh&#10;btRVug2OJi/5Rs1UFxZYx4UUhxga03XXXUfbYt6lWoFWwskBsMS8HpCs/ClYVuCOtFQ2wW2BY6UA&#10;WcFJ4jQpQ3MAc5VFEh8R33GTU3FFPClxAH/m3ntvv/qan3vXu5IjQ4MPPUBuvk1XX9u8/+C5lqaS&#10;py16WpHBQrGw6Uou/9Jzzz74+KOgzA9/+MNvetObuBZQlavICflTeFAJGKdjABbpqGQE+MxnPoOY&#10;1L/4F/8C8CcOozI+BtCTg9lnXgHfCwoM4KD8KRCW+wrM/QFalYPlhFLfMi7KnBpAWOF9qUmANTt4&#10;BXzuc58DvP7cz/0cQFaybclTkIrlXapROG+BsMDWj3zkIwwEHI/vEXcn4FKuKNcSAMrn4hUgD0Wg&#10;qs9oKwgrd8eOcMMBFRSQygKdA34ooHWlKjgJSwJ8cyGSaUh/8Ad/gBvfZfX41/pHvikEo7xyDXjg&#10;/v4//uMHX3gBjqTJjMQ1QppdkqkgPKnWmsijwEcS7ihPnMW9iuF3VGVKDQjWV53bH5YUanWYrXwd&#10;WX6v/lLR0PyQyI66WQsDjstawo00Vcz9bvKuxu3Xpxs7JvCOrcT1rKYN2e6LS+bzi6ETS97ot4z8&#10;8WIZ0HpzNPqmWHyrU0tUq9G6Sy7YDakyXcvY9E6t0TCAsO/WtDdp7maSBgDcTSOvh2Y0fdR1zjj2&#10;c673jKb1KbTlN+1XDcWeZyh8GcKyac2EjTnTtX74Y1f9H/9K27/vocee/N3f+f++ee+93d2dv/5r&#10;v/6hH/1n9G5p/IHtkqYe7G9ILb0GJ6H8QRcWUPvlL3/5p37qpwAZDHT/7t/9u7//+79nuRhLKE8S&#10;103XWWeEjCNPa/d8uVqx9U98xLn6xhgPkvkF9ytcCQylfvaDB2HdXN2I1NGjYRmWr3tP3u9886vW&#10;Cy/cb971l/W3HWloe8N1Rz9285jletl6pqbbdEJ1E2reV+Op0EDqvzUgrOUlSGtWdheL2ZfMxRe7&#10;InZ3w+ZYqKNc+y6W+p6nqWijZRc0daHzhsR0itw3JXSwx4eH5+YWVNRGOF6tO9lqbvdu3NC2EEcO&#10;usXFjZGEwUDFba62OQh88aREj5JBRCXnUjNI/9KJGdurxvc0Nt2ZDHV79bxHoFso7mrFVc+zFhJz&#10;67Vipque1NsqhbajZ+JHHrIGsrXJnZ9r++jiG9/zsV9rvmNzWbdjuOLElGw+6+qUOKvIrMRELIEN&#10;wZz1yps6cy7g9Y//+I/vueceWiwXggtjXoDjAG8cPnwYmhYXAimA1L2q+fN6nTIHsX7A07LmOYtF&#10;996v6//tD91nnlOipIpSWG2zoiSSKN12q/nJfxF9y11uMlZ0akibJZTF4opsjpYvab//h+X//Fuw&#10;+4oTptOiHEGMsLhKqPv2/6lbN/RYYuHHP970qZ/T9uxXSaI5SPmROjaOa1ek+JWqc+Kk+xd/Gvrc&#10;X9gFxZkQhB9R2saK1FHZZrEVIWOj21ZLg37HO7Xf+DVtzz4Ve+ZDWAuJYl/y8FV05NCRFCUeEMs1&#10;CyNBotKeBCcJ7SrTcwB0xNzMAQJ6AlizzDWdB3yBoVmIyQAILlOJId9Nue7atTrdmkuxUBsdG8/N&#10;Tb3hxht+4aMf30qerCcezveeDaeS3QcPzR24vmJZS6HQkmXWQqFkKl0tlo4fPXrPt74OjMMfgP5A&#10;YQRYB52BcgaInA/pQphIuBC2OYD7P//n//zWW28FQwe8qaBSua8AkQskDf5ceZvyQwGs0v0CtjVA&#10;vfKVWlCer0MOk2UA8yvLAyw4AmGhhwXCIvVK/+fkfC5YPCiAnI1TARaZz8D9wHcgLPM3vvPgyGCR&#10;IONRQJfKSeQGeQ/WHgFglQckNLYcLK66gnEpraBnWb0Ez5SDZQHNkuDee+/Fs4oR6nUEYf2hg8dH&#10;74w++ODwH/zeE08+Zi8WWqxwl1I+9eI63npqKQko8OO6vLBK3Sg8Dd0YAQJ/AFqWqvb1CtTA5J/X&#10;p1wVflVcmL/Jh9RYxbDx1TeqHo7erZ6zX9Pvamy7Lm3tnkC2qhi3FvFrsOtHyt6RevhUTZ94OlS7&#10;v1jqd7QdRuTWUPhA2OvynEzFsWw1rrzyTddSPp/XoCCs/m5Nv1NztigWVj3gqmai8kgOhUHPedZ1&#10;H3e8kyGVWGFVCnaDnHOXGbdlJW1m9emwMYtg14c/cQ0D/IEDs7nCvd/82n/+3f/v5Mmzd950+6/+&#10;3/8eW2QQkCoV8vqCsLJkvQBDSHdmEf4bv/EbvH/gAx8QL6NCbToebl6cs6C3oinlZvfk4zBVxU+8&#10;P7Fzv0bi1XRSa8DPxaxoDhqhNvGwr7yRbOQZiJRkFMHjK5fT7nt8/gv/uFAcSl/V8fXML9xz6uDI&#10;rPuea5/76N0z2COytZRWqywb/YQilXcZV9fAdIYTdsKhYn1hfvKIM/tsd8zd2rI9Gd1UrLA4XG0T&#10;Zul811bDuD+Um1Z0YWZ6bGBgfno6GU91dW/1zPDY5MzI7MiBA/v27tmB/ggOAVEFYXUXnmGt3ACI&#10;0al89/5A4CozOicnwOv03DNjRHo3XbV5y3tS4Z56Oet6Fd2KWb714eJtraQHeUaUVGe0Xmg/dqrl&#10;wRcysyNux+7J+J2fXnp7Nr79X/6idvXBYkFPADrSDOP4MvqsmDAXr4a9gtMCi0nNxVxAtBaNFsyK&#10;yRfnPVgzJmvxNKN5y2widypPWSa75cWnq3JBQf1lC+4379H++Pft514IwWArt/xVt1AdvewDu62f&#10;/Fn9wx/Vujq4WeEwrxAN63iFiv47v+P81n/CihYhiBG0B3XJMkIg7PlWF5D/+m035X7x55PveLeB&#10;ooaCfkrCsKShQXolNgwGx0+6//PTxl/+hZvHEqKwt8IDKoEY7Iny6KipzMR2rK1Fe9v7tH/9M9qB&#10;w37jIn4BspmAJvV8YWrPkx4bfRcmqyICg2htmKTZoPHAdoBC+ROERKQ8HuZIY8gO8u+ywwYxgOwL&#10;DRTtN9knSyo78i2HsXE8v+UdmwJYWaQ04AuHJ0aHBofGRkancYOfmJqenCZrX7VcSWfMTTt2XXP9&#10;jd0NjS2uXZ+dWJyZQlE6vHUfNm8jFoNoBU8hCoBKCZJRcwtz+M9LUYMLcS325YpSTkK4KCT73Cx9&#10;QwRfcb4BuEtGWeFTJfJJdKaUr1JF6TyLXwQfcqRkoJVNshhcIP4sGFqolICKli4qk5MsEgJfW9Hq&#10;4leUlpoUX1ichGQyk9Ax8c0Vhw35k67OLWOjAY4jGMnxnAE6mZPzqyDQiiMFtgpxKAhb0CdlCDxA&#10;+FwcBtgRhwpZlgiHzT7HU5JgYRMsafhKQtYA4lyCOufJMlq9jkS1GEHw4/F0NM6MkdH8s8/OjI/G&#10;qpUWR9vqoirl4Myadry44yUdF+XihOM2qlnAYyJIwWTgCKvrDfi/GkaD52U0LYN3rKdnPDfleWl2&#10;1M+dFC91vJuBNnNc0jwmNIN9PkkjBhnRwinN7dCMtB7awdim4szx55m360OeNxw2pqPGUj1sjJnu&#10;OKYm20g5doPpNZgGHrGsczdkTPAVCagHPJ47TQMnkK2a1shSjqHKF9ViAGLRyQRaMLw55Q6rUnwF&#10;s8LK6WEtQ+36iukz38FPDNe0ipZRYtV84Oqum24osxhtTHdv2jQ41H/65KmJ4fFkY2bXrl2QOtLX&#10;ZLklM+LrZQvAxAV+sYwz//k//2dGsF/6pV/C6iojiWEkUYYY7cf8PnvuTOnES9rkRHhuPh9z47Nz&#10;ud6z47gyNzbpkShkBISfMnn9YNUDQbzQkNmJ8rfvNT//lfrxEzM3dI596i1nuj44cixePTPd0TXS&#10;tDufK5TsRVevFgtVp1rBOQfGU73wKCW6H5MSzq0SMXnBC/e7qmMXq0v5pSGtMp4Je4lQvEYsODIj&#10;ft6Bi1+2EsPDsYjAa6IxVUwm63jmKkKsxkeGyC2xA//O7duh/yZnpnIoPyID25TRsI1VK4qOwbqF&#10;7IinTnLxi5QBsAdcolYt120Vycb8UCwVcs7UXCFvW42J1Hak6iB8bbcMOKiXOHKVF2IGq95vOW7H&#10;ltz486fNbz0SOznYsH2T9dZ3jBy466ml7fl5/fartPbN5YqGXCzpxYjoN21Xuc/JjBA0DMb5jeoy&#10;dEBQBNEauJaBMfB2ZfX1rne9C5fFQHZAJkophmyURD6RYjCR+VlLcAhVovrnzmrPPOlMTGKHJxZ+&#10;jeasRvIY/vtNTbXtO/QuJe0DiK2gPHeF2n+l7oaef954GhICOG2U0FfzlFuMEgxRt7zsWSqlI3Cd&#10;+Xtpx7bK7r2RZMYfAxUTC3vyakHAl68WHJYmJ+vPPWO8eNSpyyiiEoYpwUPFx0CHKyNZXXNICFfd&#10;sc9rT48kkg14T+BcoMyShC/7YV2v3hJCRyQbbMdtYM5e2Z4E5VyAZsTuIC1MUI78yZMIFlKykJV3&#10;mUtWraOAbLjgeJiv63bvv37nnhZCvkr5uReODtx3vzk523zbLVvvuNXq2TJna6OWV2iKxaqOc2Lo&#10;iZEBIKy48Kox0XdslahGuZ1l866PGvmcSQ62EmFFwPqP/diPQRmCAgVuCvUo5RG2MthEyZU/pULY&#10;5MjgXQz9bOIbIAwrB0sVBZUm6FPQpISRwazgww4wFV9YssUyUYGt+UkQXxVUIFdUDJ9/XSI8/u2/&#10;/bcME8juwMJyMI6wFENQuCys5S7k7iQ0RAAu97JSVCF4iMHYIQ7EAlulQiiqjDJSveKYIbfMz0EU&#10;VCMGI1A1i2wiTlhwX6EhY52XVYp1GKsIBIw+9tjg5z/30smj+tmTpbnqPs1o1hxMP414uCmJcgxa&#10;ytNtjaFQxWmua6vrCF3WXYuE5gbuBPUbjNpd6cSHAb/1WrwMTBzSQi8V7Icq7pFoeCobt8e90DMV&#10;7Ui1TpLCq5KJd+iha6uOVS3hPO97zPuLD6CoEpteoWB3aYXylCIBP8Qp7RZLf6eu3ep6mxyEFtTD&#10;94cClT4hr+l9Fe9o1T2XcJ+ytUFdm6LwCOx7hKVoZeQV8JVadVvLjremG4QJDaXuxHf+00u+I0EW&#10;FP3eD1/zr37J27nbSyQAtE8cefyP/uCPv/QPX9m8vRsncrzbA1Eeaf+vF0eCoKgCvik8a2MxfdCd&#10;cRbE3R8X8xU3VUJa7fSZ0Gf/BB9BrVBWcxwtwAxr8ZB2y43Zn/nZ8C23qIyH2AVsLWdp6UtrCBt9&#10;VEFzk1qV/zQHeK3skIZWVSmhjNDcsPe1r5X+5p6lbG7krftHPnpD/urtufu3P/TXjTOn82+87cW7&#10;3jlqunWn0uC4VYbydZUs7EZqIbdkz+XmTmoLZzZFve6mtlgkje6gnEdBo/NQiSEuQoaQkAWHWkYH&#10;Gu/caNyp1GYnJ/teOlGqVeINiW27dmzetj1kxSZGp/p7B8emx/bt3713707iw/wBWalgKhX6NeKM&#10;JDRYjZbkm1WPGMOjSlTRXzg2tFSEhe3a9EMxvU2r5Q2yeIqgvdrOT4/+rvrAScdAyaFaDnfZmp0o&#10;QOw0OM1N2fCZliMTu7/61NazS+4NN5Y+9bbq3kNzz6T/+CvxQrXtZ/6Vdsv1Ja0eJ0CINTJ2PV/N&#10;5FXcmGUAr+TmgFjBtMiMBu0qbn6rbn6kAZ4M4tOF2xbYCHlB/IJty0bpZbFYNb72jfTv/Z77/FN5&#10;3cz4CGq1jcgFwJ6t7dye/7//Q/yjHzI5kK6h5JGXK1QFP/hWMnUGyLF11gItOSTZnX2jmm+OU4XG&#10;vZiLAE+Xl95+wBzEe7Hspv7o993/9OvlYj2lOGGVo3Xta4Y0WIQbrs7/0adTV19TctGl8sJczdJo&#10;t1xJjcK+B6o0jg17jCpJgW9OPN/PgG3qGvVK5NRp40/+R/Vv/9pcLJPeg7qtmKGEP+H49afsCrjY&#10;ldu6kj1bjJ27tDfe6H7g3UZXNzY9t65SNPAsqwYOLK/OppPwDRgk8A6sE4z4AcQU1BKE9QhgDdCM&#10;/Bl0tfOtZPkRBQDo4sLzwwDmBjscZhtuYzTRlkjhEKyV8i4c6j3fOvvgI6lE7MAPv6f59lsrbR3l&#10;RLIaMvV6zSyWK4aFJwDDveAwoSGFXxTAJ/MBm9CKIK3HHnsMr1MI2h/5kR+hd/GJGNbF5i7HCyMr&#10;cTnyW+pHxLYEngp4lYguoWYphvxEECooMFDUksIEZZDKFIYV/2MgLEcKhMXO8su//MvYXPgkwL4B&#10;yl+5VMXNiDgPWE9xJOBsPEfJbsDGXQh5zAhCIUUvdqVKV+BoG1C84jGiLFw+SJU7FWdZNg4TR2dK&#10;BewGs8oluCnxNqYakRhk2Y2fPhBWZHp/8Del+qoWiihGmU8/PXjfN/vGBqPDA5UX+xuz88mQucd2&#10;lXq8yoJVZwFN9Mwa27ohrKNHyMHlAGFZa8e02iGt/KZE7GOGSbKNptqCVu/V9OeL7qO29mw4NLkU&#10;rS9q0VN26MlKpc+ttxnam0KhG/Voi1mL1hzoWEYcZmFeCF5dVr6DGGYhT2819FtM/Z2adqsGhMVi&#10;p3I+qOFM0QVmWTNGbf1kXR+M1h62vX5P60MJSWULc8kpVvNIDrQGJl3LACpG4VU2It58CKtcwRgg&#10;TYtwroWQbn3o4wd/8sfqBw4Z2Gvw4asX/+Fvv/Cb/9d/6hvrJSccylN4t9OtguioH/wWuLKEMqqI&#10;JUdWm3QubEdf/OIX/82/+TccKbjWf7eqxOjnG77+JRwE5146aZHXjWZMne3cWf6xH0t85COxHeRZ&#10;41Tq4RE+e2UcCZjYYzROu4rXa81gCaJmYFurRs6erf3DN3MPPDKX1sfeenj+TQdDm9vS0fDxJzZ9&#10;L4RFVTmzgRBWKXksT/++d5Zy1oMtMMMO2lhlxIuiCRX4W8kXp0bGJkbG0INtbG3atKW7pbMtEkvY&#10;NXd8dHqwb2g6O71v/569e3cgMKC6HpLQgi3WoAcvC8L6ZJA/uZ5/01ToTL3G9MOM4kRCbiKO1nS1&#10;WIsff6jlvsFtk4stt1zr/tBd5k17saIcP2L86dejVwTCikg5kSQ0Zkn8GbTt1bukDwcxGfpiGn4M&#10;oj+i1g1iBkCZ0OmRz/+d9id/pr30Aquil8nTUVGy2462a+/ir/9f0Y/+s5TvML1shVBlIAmLwl3L&#10;VbvelAG1OiS2sgqfV1oSepHssOpzj6zPyqKpgJ6KYfJVu0t28n/8kfbb/295dlEpKkoEIs4kawxN&#10;RBCbt95U/d3/GrnmhiLreF1Xbu/+MLi8KeQqN7AahBXQFcCeSxwAg3PK8QFyo5WdPBH6739c+Zu/&#10;cgtVMm0YTlX1aURiVDYbqgJCXLGUxUhCyzTGkqHi+97rfepfprfsUN8jYcP3eMZeoGsbQL4AZ15i&#10;OS8+zCRdIY6k2OBwisUezT47iDQFGx8irA35j/wWZncSR2Ep5p0NbgBSk9UVGzsrt+ATjnn5jV99&#10;7wHtZBUIx+JaMqYlYnpLc2skNj0zx5ouFIs379sTO3Qg0dCUMSKJSDTW1owxh/KICAjFkzRjfCJl&#10;k02ygPIO0wwMxdtBYiRhCiU5mXiyi5Mu+6C9IFkrUJJfUQm47lNLaIVQM1SIvHNFzowzK5tkQBDv&#10;W4ma4mwC+8RlVqKpAudUeRhMt2z8CkcC3FsltQHvknPvguVBAGHZEUcCcDOxXyKqBRstXvni9iDZ&#10;Dbic7DOaQNPiLMv9UhhB7QKmBdxLSdgXNC8gPojDk19xvKhVcIxchR1+IqABhw18CahwHAl4v+xG&#10;+Vr+EH8eX/JVSWmOj09NTEw2Nad27+3UQslzp8ecehvuwWR9JLcGxj0kLhSqWn1br6+VP+XhSqsm&#10;PYAfatfVGCFUxGmHw0nilpx51x719FFTn7L0PEkT4l44pieqhjVjVxZVIgU3HIrSUQCZSJqpdFm+&#10;x5cItjLkifHmkl+KjdD1pKF36zrLjy34SyDkDpISvkKxecAgBP8oG+YuF80EVncFUyU+8NVz/TRd&#10;PiuxystRKrirvNQFVv2Jf9XzLmxKd7BEvgeKcPBQ+3XXmj2bsarQiFGFSCZThaXC0eNHgXo0Y9ZO&#10;9H2xQmygYfS1aZPBkpu1qCwm0c779Kc//RM/8ROMLfRZsS8p4kABXTsZr6YzoflZfWQwliuaGvmZ&#10;IvU73hr+2I8nD+xXAYdqNlKLEBVTcUU2BAX8RRWzWAhgASFj1vLVwXPhz3wu9+1HF+zq+Pve0PuR&#10;O+d3bol4oWShPj2VGjweK83VtmyZ2rEbewNDFaQhy6v13YDpmci+1b1ytTStleZSlpeJJ0JWVGIX&#10;VI2orGDLuoGqtSgPVY84y2g4UiuURvoGxgaGqvnipi093Vt6OjZ1WpEwLmUYU8tFMizkC+W8mmFa&#10;m/1hQTZhc1YfH1TpfQMazKKsT9Tzs/H0nUZqRI91pNIkmCWlMwrI4KwLZnb5tXpFIjbp/yxS0nmh&#10;UiJcSmnGzEzq+dOH7j/ePWc23nhY/9gPla65JmzFvUWnd7h6cihWcxLX3aL1dIE5MO4qiK1WM+us&#10;z/U2Hm5AhLrgaIQXE3vdWufhCS+zonCZSk9UlY8H5RpVS7Ge1uCA9s1vaC8e1XJ5v02vlXAVx311&#10;vN7W7Nx+u31gL7RoXUmTfteRxg9PWKZKV35+SbfoM2UqCccy+apcljHQAbvxEMUehnujb//EHQWv&#10;DHLeaESJmI8/oj37jFOuANBtXzu87pvjV9kQR4ZR2b1bf8fdRluHzkl0L0wTM/ClVi4FSpYbqKIQ&#10;JEqDhGcozvnCLbDkXNIt+QeBUII2IQ7hSjFd+QDUF8iO+5xFjlmyQSrhDaZMFhg+w6AsmH6kB48D&#10;NxzcfSrZ1KED+tveZiaS/tQDvaFcYhnm/ZN+b6uTjnDphVy9xgSXyHcXU7DBbwSVX/olzxO1a/4/&#10;OPMFR6g1E74VloEEcAF+KpPSrjq85Y470OE7+8TT/Q8+ji+MzcKXUVG5WahZSg1Jq20B4JO6C4C/&#10;cIeBnyg/F1gZoD3wK/v0PZArMJfcAbwDYcHxANYgaxeTimTq4kO+gn3kSCwmSDSzDOBDLiHiSqA9&#10;ThjgQqFsJd2A+CqsxLVBJQfkq9yc3E5wF+KTwCfClQr5Kl6w7IirrnjBihcEt8lhlBZwSWnxoAX7&#10;4reA6y0bPK7sQACD1CXbML8FFkP04tOMh7TSR/ThuBDPkitB/IaFrhZvCkq41hN5hY311fg5jciP&#10;4lBJ82p1tBj7YompN76p6R3v6GpvQwMDUR826HbajJ8+aIM2pTWihgq1GAf3oaMzrxlDjn2yVh/W&#10;tVwkbGPW5JKeGhfRn4vWtYYKAVbawUhsF3JsmPB17aTmjXlajgzsIV+PCdYU67KIsKx7E25Kfvbd&#10;3yvWwv9b2ccYdt0GzevUPQDuTl3foWs9rscnIAC/D659XYISVn2tXcyVda3EtfzEEioCRsUj+4hM&#10;+gKNmeSrtGQaP2Ij+AjRaOW0LzNlrrt6XuUfyKAkAwU79Dic+4ku+PM//3OEUxhP+Jz+K0Yh32OK&#10;55Fi/Nu6ufie9yVuvIl2qtjwaw8n3/LW5O59NNWqMD3g2DVCg17lW5LTMzZoZoV52VGmjJBX1l86&#10;Gv2fX5j/5kPTW5LD//Itkz98m5bqiE05EJ+jaYys5y3my6K2l1lIaYn+7OqvwdTmt09CMFWaZ19I&#10;BBSrbL1K6YVvVHbGaKyYXRo80zvc2+/V6ts2b9m9b29zawt4JEdSrFpNOXeRdFZxaecVMwTN+Bc7&#10;D4wus8yr/kzdgPyTV9nG1FEJhRabWL5Y1sRk80NHdt7z8KZRM3X7bdpPvE/bu99YMrRCrWrW9BB4&#10;7spsgiWCCev7zggqxZyvgHrewUFpNpmYqPxqhZzt70NgvzA5IQlP1hxoVMZulF6IHjLSYTMJN2OG&#10;Wc7zuBUgPk9P+kFjvhF1/bWjksGqdb1fLuX84A+QDqt9fw3jN2A6IuF6LEii1Xr45DHt1LFaqcRF&#10;I6iEKPPz2ioyrl2tufMV8rIVOQ1BmFElCeavx31VHOWwwvUIZkMnnLwlUv6ANJU6v4xxDzuxSgAh&#10;NXveO0IRIpDJVBLshVIpZfZnmFLJfhTLK5SJ75TBNYnM1Nw4d0a6FT+cC2YQn2/FwvpHSc9efnAC&#10;ZtZLFa/6sPyirLathT0DLCtI5eW3lQdf4j4QSGJnqTcMTzXD0pqbu264fstdt5dr1bP3PjTywCPV&#10;6XGNwEOlranG/ZVQ9eJbkVoL8J/MENK1AuxIU2baY4OaBe0xVcDOQrLCSUuWKYLAJKcXGy4+CFrx&#10;zoYbMZwuBCrx+KBGzgNJCQkE9mVmhb4VrwM2gdpyUcCfJNAKQsGEnV35jANEGBReRspg1bLSv5bP&#10;OSGFh2rlHXwpM6KICfCI2QGRc0fAUxA2G1CVDcDNO1gWJSx8GNje4m933nkn8d3gWnA5NcBJODO8&#10;L94X0ELsi52IdyBsENYm/sQrC7n+AeIK/IL1i0wTnlstladsZ7yltXL9dck3v7mrKbWoa2hgIBCr&#10;Bjt/0bQxm4gUCNhUz9WwCkZ40jOOOvZp25k09HLYchF/V0yRsjopDwanHq+WejTnQCy6NRHGft9f&#10;KQ1W6lndskPK04hD1CmVcjmL42Vvr0vfYbRSg/zy/anf+Z/4i22xZ/LPjXh2g2cT677TM/ZgtXa1&#10;TlfDrucTfgIXVnupMX+111rH+7USLBgEvqoTRGNRhk7X18T1R1XlpX3g0H6k5XAKon1ic0cWQ8wp&#10;G/OoXpOzMOZwHZH7ePTRR+mAyJL8/u//Pp7xjCQMLHRhOhfvUhw1SDJg1DKEah04pF19ndbStAAp&#10;c9MN2s03afFI0dbyKr2cP1lu3Mpr/XURSYa8EC7kVZWQqKAdfVb7wj36vQ8PHdjW/yO3n3n/jbNN&#10;mYZZp2OuGiLLWNTX+1tuaj5wC8a79V75PIZVJws25ern5+jx5xiQrPAF4tbl2c7M5FTvqTOTo2PU&#10;8+atW3fs3R1LJqnCUpUc0eclqJj4Lgf6rPcGvud4vzOoPkDOEzcUL6Sj5ajbMja/99sntj9+trNc&#10;1u56q/Ye/F931wp6fJ7wGtRESmETxvLKbAFYEThFtYt7zFqlMYkmxY6D8DZpJOwqcXEu6QARZ/DZ&#10;VkahXM4cm4BJIMc169c1HXn9cVXF4flJP6SzOFXUOGWggTVcLoPiLPAgWW/tqA6lnoTiiBVp4Lh1&#10;BY9xLWD0ZcBRwFLxmecBHpzx6ePO2VOs5PxFJkQ4Tj1rUciqxUc8LT42Xn3s8crgsEKQdGSEuYCz&#10;vJQZENoVL2EtZuio5Sw7mF7QSy6j0+Cro9Kne1UP479XJ8SZpR0zT9nWx8e16SlC65TRUCVnhMT3&#10;e6kfDKhGl+WahVhAZj7uaydQr0hkhHE58AVzVgTtrbfCv+/x/sTjecHqX5CWUIYCTy/ArHLGAESL&#10;R/xa21o4+GU+V0sNrlyDP+dZsbJBQcMKAwjffXf3LTfmp2dGvvntOvFnlRzLAxPdyvNIWsocbMGd&#10;rwS47AtSlLsWIAsUg3YFgwLIGNzAnfhIAPiYNgj8QiWAwCnYna9+9auEK6Eb9a1vfevrX/86O3yI&#10;OBdatuBaQC1mdLAsOA8EyYQEWSveFJwqUKsVOCvXlepdSdNKxUrZAveDoLYveJYCYTmSOxJACYrF&#10;T4B7YV86qthuuLogcohkwCvvIOygYBKbBQMBqUyZIV/hj8HuzKBEjwJkcWwg6I0PwQSoSXCbAAVx&#10;WhAvW3G0lT9lPriMVeD3bamv0gHKhW3Zn9sNW0Y8YnoO95PdsVV7z3v27NiVr3rPG2ZWJfKkwfkk&#10;0YZs/onUMADNIH5ONT28pFknNPdErTJUrxRM3cETFRFJX8SLgUOJ2XvFpJ3fpbn7zXADeQs9p7ds&#10;j9jevM6AoRwNffyorFcqlGC1F2v5NV5qdFJyO7AMsrr29/34AXU+zMF8ohCtF3GdhG1u86xdugWK&#10;3WJrTY4W8ZN7Ka5g1deaDgZrHE/nxGdNDZi+N4FfNkLwIc6UbXm5C/tBNKqd2xrxzj/0Qz9E88On&#10;/MiRI+yIaWJDHtZrcJLA74hrMWJAKn/oQx/6zd/8TVEgoUPRx2mowmYxaCzbQmk+ZirdqF1/s/3u&#10;d1t33qKyc+3ZqWaQkKaUENV0qrbLYJs26KaJKbdZoFGCvP3wQ9X//D/HHz9y5uq2cz/7vpk33ViL&#10;pMKzpTDcc4wnbLdWmT6XQaw/7vlluGwAfp4nDTCsqghHxfsKnFL2VmQ9yP0Yj4NEJsfHz6JuMTZO&#10;xMPu/fs2kyIpnShUSpV6jVHCDKnAQsV6gGUV7+Or0spgLaPCeei9IRX3vQOND5r8LuQmUuGGFDom&#10;jf2jbV87sumBc22R5ugH3ln65N3azh3hrGfmajCA5CKzS0uWe8Xav0xkgiUCCvZloRX4Cc9JbMLE&#10;XaA8SiyXeuk4UpLRmiAn8l8AjgxJP7smhEWiFP5Ps2qIDldqerFAZgFMVnCifpIrZR1Xk6//zNRk&#10;td6H5TsRqDsTuiBkxnjpLNK0kEqUrNVst1T3ci5lIFZXq5ONKztvLmVxCvJdsagMh9Tia16XTBrM&#10;2BMT6fvvyz37LLY/bK2QeigYKHzM+IpuDBJWyrAC4l9hXgnua2UPWsfdqeC5qF/nyrrr15XqkoVi&#10;6OTxypmTtVJReb5yxxxAcmiIZHGfld6pehMCvq5WsOcmZ9yRYXpDmoNtEvDBpF8km/PdReU6irj6&#10;oeav//qvC8gT2KGAtc/LrorrBQIG8OsCdHsB5F2+se8FwcFPAlbygl8xn9MIYbWV57MKdlbAQaUC&#10;T2IuD5dHxyoDA7gMJrtazc52REJYVK/E08E+U4JcSzCroD3xTIU3feGFFzCLA+ZAb4BOrOR8C4wD&#10;v4oBHb0CcpbAvGLLw6iHiyfoDUTLwURNsS/v/ImDKQezgeqAjzCUQElQHdcVz1GhQqneQKxAqFlJ&#10;IiA7vGOvh9PFlxfIiIut+AmIZ6q0TnmAwXPhivjCcnVQKXcB+cpdMMLKrwKgzA+5I+4LDMo798jl&#10;qHNwNjWgcjT6qFelbFxEwHsOvpkdCQITxwNYWHhlLsE5xUtYUDKF4YBApYET4oxItVD415GoFkOC&#10;GtdUJgJ7fGJscGA4YkW3bMYlvCueiEwvLAwMzRaLuNClVaYD1pRrjnrr8zHgmgpqMkKrcC4VBKXc&#10;5Dwnr7thp9alV7tD+YQ7ptUHPG9C13AKBOi6VYV263Gc9vRQTtNmbWfWV2dBYClh6WEwJJ6qKhKC&#10;tAmo0ID5LnrRllb7nABxhRFNJorNhrFHM7a4KIL5mbnVqG3gd0UJVc5rRW+YXt2KQmcRMex5eddd&#10;JIe5blYBseDO1a9rKAy62mv147ky/hUKOqhLmjXTKJKM3tLtHbs6b7xe7+gkbYljKy83NTOQGDdN&#10;alwdEwFdlab+5je/GScfGv/rZTUlLAC3QIeCdv34xz/+zne+k94nBhyGFPZB5ELWKgSmZjObZQuP&#10;nFpKJJ3uztD+3eahw9nWtrjin3hMNA3f1Vs3aCxK7/kKbDVU2TWrlLUeebT8V1+cPXFq8Nqt/R9/&#10;y/w114dDkXiuEi5VabBVk9WvnbDMuZHGoeMIctS3bJvGFxaxEHxhVfrKdQJZkxAeWotWrhSn3dIs&#10;zuWZeBLfcTytgsneCimvAEU1YXwZHhsfHSvlC4RNbN2+rX3zJiMRzTtVzKi48fkB6EpFAThRQakr&#10;u7RYyreoaItGMLGP1cRpwYe2q21iQaNBXqIvrNyvP6YESFzhhUpDLIqe1+mB9kdfTB8fjbd0xu5+&#10;h/ZD71jqTMcLmr6UUyHvYYYHlUkhl4s/f7bhivjCBrPVeYJgGeisjWIBTEBvP9YeiIRMmUseTmZt&#10;EIlaQvQNGfc/qGeXQIEqadWaUoJqcCtZcbOpIdbWqAhYNJITbTEes8JbUqek/DsPql4WVa/yIAW3&#10;MVn4/qa+Vc4vLXCyWkKxRonpmzo4e9l1tex6zz9pPv+sUanjDsalYSXx7mXBv/oGw8+6vOZYlZLV&#10;kCEHL2m6Io5NHKGfNwdcDBuqfNvVRODpNbv63Zj14F7We1MKINFfHByZME0QIeNTF4piNeeXjHu+&#10;kHv8YbToQGRARDVbgqR8h2PlQ+ATsdyN+DIrOYiQF2tKkilXj2dCmAcgf2DbEFBfiV6khJzgMop6&#10;QcWZZHgKMKu4hvAnO0EskUCo4GeB/frl+VdpuAKIV91WfrXynCxcSHkkiTN5TAwfTrWGR4ueTqab&#10;G8ILc8Wjx/ITU1ZPe3Lf3iKwUFdDvBRbCiloL7joSnTO52AvkCJJGkGcCCzT4kCBYFYgGhwk4BJ8&#10;JmqyQFhYVSCdoFI2QW+iKcvPJToqAH/AQXFyFT9XpiLOFkDGIBeXyBQIsxJAW9Atsy+IWXRhcUUV&#10;k6Icc8G6Sj7h6t/+9rchj4lf4WDgNQUQ0CwyAnIJET2QW6OiKBhIl2txa0Bw0egFd3LLkmYQvM6O&#10;vPM5987ESXsQjpZ3zinBYVSCwFxpmqBe+QmxdCT7fb2Ec6m24vcm5JdHh0fPnukLW9E9uw42N7UQ&#10;PBVNNM4t4JhYcaoYSNLKnXNN5YH1QVjlICAQlihon4n0C+KUCDJ2ytu12o5IKeONazUyu04qmVii&#10;ykNalaTymO1dBx+prGXNWu6AQyyX06BrzTEC8kL0BJup1ozghq8W/Re/fMi32ivkQ8+kYfYAYfVl&#10;COsDduXEqpSG1M9Uh/aIJamZUeWpZhQ9d9Z1Z3V9yTArOiOVWneucv5aCC5llRfWp9XLo5jX89M3&#10;k5hpFCyjbOrp625ovvNNWksrjCxaOyr/rBoGwWseDqM0ddowfZZ1HWYHydPxutjECUe6PD1Ohl+m&#10;SensDBr0L0l3Egx0uplzkWTwYJiMdNJtb3N2bg919jCGKzUXBZiUoU+gEM7BOM5egS0XqjulbOi+&#10;p/T/9oXSqeOjd+2e/vhduZ37DCeVKJQt8KCp4pPi+G1GQqWmWK4/MXwsVp6vb9k6s2N3Dg8e145c&#10;FoQl6hAxUQVhveJMynLTsWTYigGL1JTrVyz8K/XMsMmoRfwWYoRtLa0Mpy0d7Q4ixK5dcW0k6nyP&#10;QEXcRMKRqFJ6LKFiXqiVWlsxsjXhsbI8PtN/1sbZ64awK5DrMpr1EVgWceqXTrXf/+ymF4eiLQ3h&#10;D7/TesfdWnxzLDeF87PKQkLwqaOTjsox0ajRj/WlryCEvaDBvQxk4YFUym4xr2fnveGh3NjoYqVk&#10;RljlkFhGI+tc7dTZyLe+VVpawIxeDWvhtcwKPqwiLWeUIKvcTLn3ZHZ0rGDFkpn4jPKtgNvBAVqt&#10;RZbxyXq7hFCwPnpRAaoAs6lJp7935ttfN44dnZuZIoQhxpRIN1UYxAzXjPILT4Wfe8Yu1iBgwYRV&#10;ZENIlyO+tKtsKcJkWXSGC3mjsFgtLHnDfcVzx6vnTtRGBsyJYX1qrJZbhIBVohTlUtix8zJuBCju&#10;8kDhxLA2MpQfGpxazKJPGk3EVQQcwGqxoH3jy+WXjrMkjigPDhffX75CgIN537e6URsKT6s1nJ8N&#10;NzI7gX5EpaE5b0ScvrO1+RkjlxtPJJWIk6A+uWsp5+WVdmW9fVfPdb3P8lU6PrglQaLC+KpbdUwn&#10;XMg+8+jop/9y5NuPN1591U3/8p/Hr77G7disCHt/AQzB7gtZclNqXA/OIDUlZwZ+kQTrz/7sz8i2&#10;gOsneEu4DRhKgCz7gDNGNBCq+KdKvYMImWMY7HgAIssAeoOSFAjLYcA7qEpOItMMPwG8ciTnZ0dZ&#10;9M6z11IYuS85P7/iMBwSyGUCfv2FX/gFCsavLih/8LylSHg4/Ot//a8hiWFr0EmgwABobkQZxXxp&#10;SS4q+q8KhBgqly+oV5QW2LhNhm8OkNbPDu9yZsHB3BE8FjviDgEgoJCcnwsBVfEDBj1TSFGo4E4B&#10;xyQYw6ECt1pSuuN0+yq1kI097cpRlQS5ENvcOBB838FdQHTda/rWPbnf/e0Xj59MaKFuFULjonml&#10;nKDUXKgyAPo5Y7FOiLV/5bi0bFhcH7Rl6G3TsofNudviczeaA9vLTzZXH41o5/yM6sq7xl8bR5bC&#10;xpDljZv2Qwv2LB5S8eTuUHonY49TwZcsokfCeBn4jvZyg6rx+/+ppDbCEy17dPn7xLiYZYeEC24X&#10;OmKx8OGQtVf3NrkOjVDc6USuUaFt6Uw5J5wMlRv0bKM365b6ZyovzoTPFJKzDVV/Qve7rn9isbRS&#10;hjVsZ2rUkyIsRxIsgy4ALGCcoZLx0jKKlpfT7ZJnR9/7M+/9+I+kt/csGF4tGuFqphHC+c3wbJor&#10;LZyUdfjCEsKP6jOgdmNbyz+dba0awPsyVFcUWhWyBkdu9fTj5HNrmj2rfe1h7fP3Lc0vnbn7+jOf&#10;uD27swXP/cwC3AyOMfQbHGAiLNDMSCmZ8QYf3fHw3zTNnSneevuLb3/XOLqwNqJaTrW+RuJWPx5y&#10;lS2OOVk3S04ht3DMzR5tD1U2NfUko51OHWE4rA2EjlssgCoLSxP9Q5NDo4thG++pHdt3pDNpUhDU&#10;cB5QXBdzC0MiMBbaDgGQCJoGM1ML5872z2RnA11YWq4vquVzVGuE6hjmvGOn6vVYJI7uPgu/atRK&#10;Vwr6qfzxodyi2bqtq/v2qLvTqMWsSLnsTQPC7BKpjUK6GYlV9JRnldKhkZR7/SPfDj1wpmegntlz&#10;wL37tvrtN0Yy7do0urkLiGzpRgmQUHejoXSd/nzquP7Zb225IqJaMsGJDUQYMXZYWwbTKJSKUGZi&#10;Z7AjDWND5bFBvZzLLMyVR8f7Glv0m245eP1VWSPsLBVC995T/sx/Wzg1GFMUprXg2R1+oKnviqXi&#10;qnySD18DC95cHOUN1yuYocrmbc2792y5+cBCe5d24KpoVw/B07NAr4iesWth28hRgEAdUuKeJeV7&#10;wMIwqlBy4YCiIa9WMxiZiD7AjWBqwnjuSff4c/XHn26o1qZ374rc+ZZNO3dW4omxjs7a5s2pY8O7&#10;/uFzp7/29wvTMykCvDDC4y2Lh5avsLrKpptlao4bYnkODRWL4+YXQXclER5vbMgkkWEK10nPt3NX&#10;sqXN0Y1CJV/Dj2jfweZ0Y9V2lhR37YW7OrdwnNS5gAGwAfM1kCZkJUmLDhOM3jLaxJFQZmnRHh6c&#10;OnHuhr4zs1Njcx2d7m1vSV53SzidIXNT/uS5XX/+R6e/83UCyNrRuHXNnG4k3FpaV44Nq2wR5Q1c&#10;bm6IHLqmp6snupgfRE186/auq/cuxBJac6vZ2h5OJH14rPRxmUAVC0bFUjaBTCKGHSDd7zvkvg4g&#10;7HkOEvG+qjYzmvvGfU/8xeen5rKH33n3tXe/Q7/mjQQvaEpg3R/LfGqb5iwNJOAvA8gPAvu7v/u7&#10;z3zmM4A/IplopiK+KFpagRYVP6QFSD+U9s078BeEivsBgx10KW0CMAd/Sfug0YMjwXn8SnAtv4Wz&#10;5PwivCUPRiZ34VfEq4HjJbsBxPAXvvAFVC1/8Rd/ERQYEEjBT+RZBhBfICzELS6A0MkcJvkdZEQQ&#10;/wSJVwOtBn4OolEgR1IGCUETXw4+4XMwq3C3UgAuR/FAseh2AQi4a26Ew7hxiGoqEzcDbpACcAaE&#10;rIG2BIcBYV83urArbBlAcDwpYfJwhNizf+fiIu4/raPDxle+vPCVr0ycOosVsFWz25QtxUeH/lLE&#10;Nxgp9OVLc71iCEtDbnDndujj11kTNxj9h7wXNrtHGrxeJWbiK3D5+jBWMWRNhvVZyztZso/X7FEX&#10;ks3qQbo4ovJqG3XDCyuDqTxBhSD9AZ5/dUfpXi2XNCCNgLBa1XVhPJpNY1MotFXXuzwXhglTAPov&#10;8mMfvMqOrsXBj161I6RvjoRi9dxE7tiA+9JsaLQextdi+brLq0blgiCiLats4WUZLjl3EN2mahf8&#10;quSY6CymQW73ouFWdCd61Zuuu+2NelM6b+mkjCPTEcokyrWBo3yVIpzUMTKgEYstnrRA33cE/KcD&#10;NqQGappNE4Wvx3HBJp6QZVW5qmVzlb/5zOLTz8/io/Tmw3Pvu7PQ021WnESlXsAyyqJMeXpjaYyq&#10;tJuRUiLjDTymIOzsmcJtt79017vGlHBaOaNSaq2V2mANOZo4RgFCJOu5pbmXnPnnOyK1LS1bUnFa&#10;da3GgE+aw3AkOzs3eLYvOzOLVlz34V2M4el0RsHWeo3gLX8NBi6VDNGKcIiEoiEzOjPtQ9iFGaUL&#10;u28n0tsq3lJ5Zat8tFgNV61PRJuJGYNwBkA4bpHjYpFEpeicrT3fN1vWM3u3bH1L0txK/BJhWBVv&#10;wbBiYSMUrpJUxS2lw15jJDqzGDk1uutv73WscPOBg6m77tCu2ldDHbmM8H8diPsDBWGphAC5SoUI&#10;94GfOpMjlXwBhMXMMjFWGh2olPJxp24WilnWMzt3dV1zNZCoWq5ZZ0+Zzz2lzS8kidGvabNRPa5s&#10;0/4yg5Mrnks9K55WmAnND9szWf1UqjlPR0TZSEdrbZ2hA4cyPVvw5iTFID44yTo5jq2SjBuchEkT&#10;DotTwWLAJTGFscOkD7v0/PPPyxSJFC9pXLBDaZZTc8vjY7UTL9TPnbRds7tUmstknO3bExBcmUwF&#10;S2p7Rzpb9I4/Xz57wsrn4i5EB3m2DCZoRC3WiLRTeScEd9CmROFHBdkybOOiAD6s10qphL5pU6yp&#10;2bRC1ezCbEtb/NBV3YkUyd7mgMZdnT3XXXsTGkoCYQUFMVkDMBA5cR3cFx2KgDOAAgtGMp9zJsfn&#10;nz1hLszY5bzb1m4dvja6Z38knVZTycJi+MhjS0NnSTbZaOt5F5moUMy1E7qWXbWdmx5Od2gilaFm&#10;wxETySIG9camhn27C5GYl2kwmppD8YSvzKtIXUXoslHtrBmIHSfqBhC1Lu+vHzgIuxKlCQAVDMcN&#10;mzb5vqvayEDvl75+5O++nIhG3vKB96Tf91FtW6cdMTHFsrzFP4TVvS+2vvzwVlY0cypMKmTnn/7p&#10;n5LTgWyNgDMsdHwuQgHiA8qzF6dY9gF/rMwEDUjWK6pYFGGxyINfMcRzANgO6pQAf6GCMOvzQ2Ft&#10;8WwD/wmKlYBiHphY4dnnQzZgIlK1X/rSl2699VZY2ADCrqTZpR6C1QkQ9ld/9VeBsFCGgEs6G8UL&#10;LI/i8Er3oxiQymzcmqglcHcgV2FkQbdCIYNBQdt8gnevZNwV6CMlFDqWW+ZGcHIAtlJdksWXgyFi&#10;wQpU19GjR3HSIDD8t3/7t1832blWtA9YWCAsdweE3b1vZ3ahpHnxaCw2MKh95n8O//3nxxbmWPq3&#10;aailKFZS6YfQFxloGDpF1uCVQ1hch+LeQoc7tNsbvNEYuMU6sd94odU5F2NgZsUKz4DzK3qAVigf&#10;DuVDxkI48dXZqUeIYk2nrrnm4PY922PRhEvmpnBYabartAkq0NfnQdlVHk7Bf8LOCkOrwCO2IT1u&#10;GCnNTGsaqXTDjmuS49mvIYGwvjeBv9NUBlfWo0tafEaPLLn10FK2aTzbOD0WnsVYF/ZdWfinuC6f&#10;5l8r+Bf0oAqgUtKr94BSs00d/KqiyPzQYjB5FZlPlR0tnGlryRO5HAk5IaYc9PdCuDagdESD56I0&#10;SLokjfbuu+9mqRmM4xsC1P7pJGvVgKLB9Arpj5066ytmOC314jHtnm9n771vtEEfvHPX3IffVNy8&#10;W5uvpieLzZq5GHNWhbB9T+x8+G8aZ08Xb3vTS3e9c0xxagrCYiNf3ZrBILVqkdAuqpnhkp1fnD1q&#10;zz7XEaluadmajncReU2LIlO90s87cxZHKpas23ds79q9lV6gmAUUPX1jlGrsvsuk3zd8FjYcIXZn&#10;Zmq+91z/9MLs/v179iynNghWl0w7q5u4XQenBc6hlM6Uo08oCk1YLOZO1b8zMhszUjdu7rkjabUA&#10;ujyDZRkRP1bMNq26XooZC+0hu7jQ/fDp3Q+c3TRN1pGDlffd6l57QDei+nwpVAb+4QLEgPQDxMIK&#10;rFweXfwnRMeUfPXsMCD8/+y9BYAkx33v3zPTwzPLdHvMDNKdmBksWZKZnTiJE4de8l74n5e8FyY7&#10;TvKcxCHHsS2zZZAxBtlCi+Gk0+kY924ZhvH/qf7OlkZ7u/LtaY+kbbXmerurq6urC771/RFdVZJJ&#10;cS6VYDGXdoYHy6UC02Tc2MX78rE4+qCE28VAPlDIR/L5iD8Q9gdLxfIw6t6eYL6mTOlNVUZ3Fpe6&#10;no8/7AFYGhnhtWdsnEkXkpFopb0d645qqUhwBGxoIgT69YeMownpInIAv0NWzHcMHWzMy8zUTLLY&#10;z2jyxVs/63fHj6k5MdTI2jc8EB0ZjDaaKTEPIEOLgIaNg3WiW5rhz4dpblO52AKuxszLcfP+QITV&#10;kM83PGm79dChJ9gzFWgapFwZpX2IBF345ULWuAaIRdGyMONioRAmoFNnVxNUciaD5K2Ms+L169Z3&#10;d6MPVvNAzIOg2wAMrO1RVmWBiQ6YsfU167NoIe8bG831Z1PlQgyKAGYC/hXdehTFfZVIwNeXTfGl&#10;CKUeKlVzfAdj12haW2rS8pecGHFCsAYaG8EdQcjoxlaZDiLBcJZqDoXLBGiT7iGlMBLfoDFOlSU9&#10;MAYFsOmqIJ6JENa837i2rxlHvK1UJWKgCW7Gmqy6a/czH/nYvnt+uOGcNV1v/anoFVuK7Y20ymQh&#10;4OJCPcQAQBM2ILYGf+sqm8qChSWgA3yhWFipdbKp+cokH6Bmp0NYVZo4fwp6gg6lz0p6KcjSxMB2&#10;oE9QLAecB7yCblHLA0GKHuc8Anc20bQsSYWMyU0Z4vfgrrvuwgnAL/3SL0FkAivr+7+tB7tAASwS&#10;nYtfICwAFOCloFyyEqPAgFSQKwtf6RiAQeGJke9TABmrUUIAKykp22WXXcYlkrHi1HmR03I6q8/B&#10;jQz3CiRBvfE4kDq9gpyB6XR7+vkLL7yAKwMgLG3xrJvvgbBsfP0bbrhh+arl2bSJoRdvCOXLzne/&#10;O/Jv/7j/h/+dS+W7fP7mgJPAVaTph7B/TNrBUAltlhmBsKwZ/MMtzoFFlV2wsFeGtp1TfbSj8FzU&#10;NGWcdBtVXIAdnb+AxT20QaLhs0O9P4iG5lx62UU3XLVkzYqGRBOCylioFt3NMz4wTg2kHW7MBE00&#10;IrMZhTDvpBELYBZg/jQ+/ao4sDYeaY3agpF7aQnpcbEGDXvHbrYUJszl7uL+bx1MP5fuXNiSuNCt&#10;LM8edA/RU2JR858aj/S5efLkQ55xskk1GgLFczToPQuTFKwZDYSVW1ozMQHfjUuETDZfLo0Sld6b&#10;K9CaCKKUZlYT5gV5OzoOXZsFKhZdTELHL5A665rrmVVgPK0G6C6sMYzBR3D3nsqnvpi/80sHulsO&#10;33Fuz+3nZ7o6q8OOP1VkbY2oAGtbvLUDfKuEPEDNzmNhEw3V7Q8AYVEkSF06DmHLHoQ1wvzJtqlc&#10;INNKy6FIrpIe7XsSCDsnXFjgKRJUWQ2VK8NH4V939BEUoLkJz1lzFy4o+UwYGshX+pm34vLE0wbR&#10;GivHGoQdVyQYh7ArVnoBZk0DrQlIpoSw1WAObYNKEbUJVHKbaO3Z0sBI6vDTYw9lyovjzdd0d56H&#10;/k+lkDLRB3DzDKjLlMtRtzgnUc2MRP770Tk/eGbx0Uzi8uuc6y8sXbQh60bi/Xn/SMYY4MfoluEz&#10;DcJ6y2ZvJTB+wJTHtKKJj65qqFMPF3ocaiESAb0BPQMsfaEeIfAAZNk8UiBjERQKBsIRXBMg5MGf&#10;Jp8RjcGaeMgbMcxmluIBaD9Ws36W3uQGnDJgiYWLLw7ENGNKpYS+IKuIoBvGBss0LU8oqpLICly2&#10;y/yq5OK2VGCS0H6J6YYRl88l1CqPaPA7kXBgwAxxPjS7CdVlPLZiB8gCuyEA1ZAMhqI4Ry77RrmO&#10;YSUWiuDOydsz5439oEwIax5heLN8EK0cVG6AlSHjasvgWuP6KhTqGIHV5sGesMC4nK3i0j4J1id/&#10;vQ6DMAe8gllUYG0FmGKhZawIGPGxNTco0xcdcv0NAY6Zz0qjZRRpyhFfJR4KjITCEMe4QWCNyljN&#10;iyM5YYkl1xATNxIFA+bTGO+ofpcO5cmEg6kMRsgmIgMDueGV0Ykzwb3IsBYY1ShpRCKsGahwjo+f&#10;iA384R/+4Zk1FKot1qn61rqBF9jFCYbzURZp8Xgmn967Z2D/3nSp0trVEpyHeQc2JiY4G0uLkuFr&#10;ah7g6olMcoaqRF8TuQAwDmQJ/JJ5FoQlH5g/AWf4nGJBwIEasVqweh2/VgtWoQRU3bCbMJFASfKU&#10;+VRNxcf7hApzReYKbMaB5Tg1YtLIoI6AvDwaHEwaHv0iSfZSKwG9EesqFDfR0QF68lCZW1EMsCy5&#10;8VKASyAsVDGQgufC0oOMIZ4hmKVdICe4ZCXUToE5SYaAcsVc4EFyuSWUo3qQrgUH0hWud3xLkUDn&#10;UNRnkUeC+sYPrwx85+tQpa1thFpl+QjOSwfcTEtrk6+cOLj36JGhPKgOsyJ0sDxtAkhK9OWEz17K&#10;wtaynp4urAnVWi1E/emG6uhc/+hSd3Be5XBj+ajnDcapeP46PK7SCNkZ5wrl0mGA4rr1m1936/It&#10;5wUbGsPRxni0KZyMBhMxNx4NRCOBSDhI2EwUqRrioUQsnIhxzAEnXa7GIv5YJBCNB+JRnIr5YyF/&#10;xA2wlo4F3ZgbjBEQm19vj/oDUT+uCAIRXylUDjcn3UBk7IXC6J58jDa/timyJh6eE2vu7Gju6oi3&#10;t4WaGt1EzB8N47jIFw37IqFjd8dc5YkhZgEnHCIMKbsvjC9RPCy4yO2cMMpvQW4MsKMdFo+j7h2K&#10;x2ju8ViCSMdNjY2xKFHKYnQBTTysrPiUyAFp1Wfg4PbqLFKlnKkG8/5ggiXW/Q/4Pn7n0Sd+fLgl&#10;sPOdN2QuP7fYPa8yUIj0p5I4F4o56UomUGaxZMz8DSlp3MpBi5WC4erAgZa9z0TT/YUFJjrXKC4u&#10;ykXjkcDra5Psgi/H7h7LEyxVkbseDRT6WsL+lnhzOJDMZ1NHDhza9cILI0PDHV2dy9esau/uwlOn&#10;cWoGDjVcngFCQEI5lfQ0xtWvid0FtxtMp7KDA0OZLOZcTBEtChVfUxAz3iE8w4xjdiCNAfksLfEM&#10;5TojBZwv7hgs7RsptMQaVjc0rQmHmo1NOAUh0EnFXwz680m3FK0mjvTP/97zc3+wvaUciG1ZVbzt&#10;BnfVMl844eBJd9RjfDHpQaWTlQBAxERsovBuIFyhyvp6fU/uPD0eCahPS8F4S+iaR15JHemkbFJX&#10;00ZXj0QwRMZLhPGqgssNKMwQKWORRJTlMIdck+UnnlcQRYPS0BZ56e6P+dh9XIXzjgbcELJbsz52&#10;w24gh5lMCEgbCkcZPuBII5jnGY6mvhg6pmzWTJkK5lgnvTKbckYioZgZdILYHISIHuYC18xCnFcG&#10;DJhwCoxVEX8kxvjayhFY2pjlmwQ4TkFZJW7KOeluGhxsOtwqJrlhhlpv5yE41UgEqnEGR+rK9UcY&#10;nQlNiL4MxYhRMFOpYcpEcEdma8NyeLZTFgtqbERHVtLgcCjiUQyUMBSJoBoO9WdM3aCQcWgBbxoK&#10;kn+AwdZnfL0ajtoU24RvRFIHJEhOWv4AKhbGCQEMhJkTDdFqKsYfpGiEpw3zTQ0lSx0SXJWvigUY&#10;3wJAJ3t3MQ7T4h2m9K92hoyzFstSu8YulXHP5+Yj4eQFmxZcfdlgtbr7oQd2/vBHzr7DsarfxC02&#10;GomGf5el1It6COPvI15WzBDdTK4GQHLyHsCcp+C0HDA+QTeCCKlcwVAZ4Nf7EyArWgaJITLBr5CR&#10;4FdpkYqz5BK3APhk+K+4QbKO4il8OT6b9R6gPk/ZDFVWc1b64ndQi7R/q2Z4RxJTSDJkzkZ8Txl4&#10;R5CoYhBQALA1mgnnn38+In4UeQWyhchBvWwUD+IK/wZgYlSEKSSXeAseR6OnQgD0VI6wLPVA5orm&#10;AMz1FMiMN1ktnrRsnbBsOEPa0nSLQQUbps/vAis7W5wrr4jfeFNreyekS0+xMmSWkGZ45CsYAnC6&#10;mU+VHhmLQKox1GcARujJeGC+teFEa1J8o1wqyQSqregU+poSjfM757clW+EqEYTSxscCpTF/cdRX&#10;MLu/NBYop9xyKmA8HmQJkRREHa886hSGq9nhcmaknMmGChm3kAkU0k5hzMmNVfIp9nI+7Zg9hR/m&#10;anaokhkqpQeKYwMFFKhyQxm0UErIQ0M4Cywa9cdgQ8RpjlWbopWGcDXhliNOzq2kebq/mHUrk+4I&#10;Dlnxo6BdyuP2IVfKZYu5LAHlKvlsKZcp5DLFfM7E8FTUBbOQJ24Djuhxx2jEdFg6mBUgw6LnP1UT&#10;j1R01Dtm6rvM5vMTaiBgnAnFEJLd+7Dzsc+OffcHPV3xHf/j9t1vurjQ0hU/UvEh1I9Vsk6mmsr4&#10;sx636TlZsy7YIGXMce0xhnWtqWwb32qTe4Iz6ccDt004YHSj6yrQB12YWAZQ+YVsHvJ1x/btI6mx&#10;7sULVp6zobW7qwCzn8fvpodejVjCxBLx4KwJ32URrGCsh29lGqmf8cPxY6U4di/nEv5yWyTYHgj5&#10;M86RvuK+o8XRsWDz/PlvnbfwmobW7hJCYXx4mbAkwRJILRaqNLjho72tX7i/60uPdFVibTddF3rv&#10;2yPr1jnBmK8Pe/WMg+O8ULEQgPKbtov+k92eRffoKZrLrESUS+OSmZoIyOgVsHw1HdYoRyuonBEE&#10;GZdNmPDjL1ZeUVkrYO2Pw42gYfO8U/W7R/G5+ZKbr+CygD2IBmnZeCc1Ih7Xh29OBvPa0w13jhVr&#10;Tc2pJpWyY4jAg60lO/NSKl5LLmZh1EwULvOxSzjsdQgBjvcMCEpTeBY/ZcJwm9WR34SgxcNr2UkU&#10;KnEcZrFSMczHZHu+irA5XHQiJSdcNr5mje2VCY+FQYBRHh3fxM96Vgaep1rPuZVXXt4SD4kTpmBJ&#10;qHSSr8Exg6W3I3Aziy5/1UQ1g8P1FIxRkwiBQpFl8zasqYpOtIxqmRNlFVbAsJ5mN0X5vUDBxquj&#10;U8QyOeaUE0610SklFcOMjkH9M2AbbG0+iVFTVN16csFpu+k1r3Oym/Irz7+GYvGoZgQCxokwqhzO&#10;8vmd11w276JL4uX8vgd+3Pfjp5zBNONPJQgRX0Zh2ygJj6NYlUHQyn5IVZmkqxLlAyhBY9YXoxh4&#10;lGXlaoAbjaTJ831DPnL4ysYtIDzYTcT0Yn1gN+GBAIKkJxmUKgAXfAkgJnNu4UFy1Ar0tO5aX4y7&#10;44WKUWnV8y0urEeHKjmPIzGF5OmITSXQlyYDReVxAGsgLJfkG0GyXS3IhInFFgOv0fjBSwM0qqwy&#10;yVn0LbfDSpI/WVEV3A79DFOreLMSu8jjLPXJnxM6/ytvAKcsB9vtvcHLixJn/iUUSoKKxrr9xps7&#10;zr9obrKJbjpqZIdVXE8Y46rpe8ie8p1ovSUwWG0YN0NjmRZt3CCa8IIMushzTGM24wEK+ZhgYW9V&#10;yefy1VwRd4Is3fLVwkg5nS1XM+VKpoz6EhIvHzvogj+ZJPG7w5/8snNS+3AhP1zIsY+UcmOl/Fgx&#10;O5JPD+dSmUqOPQ2WLWdTpfRoMTVSSI3kx0ZL6d50X3/maCo3VCrgfYjq8FWCAeVmno4zJcxwwA24&#10;QUC8V65OuhO9sICOVRGJYSmdK2rHm3w5h+04Tj+K2UIphzac+SQGjphADzW0Yogyrx49p9pei6Ux&#10;a8qU9eQpazmzD8Ixh9uL86xvpu781J6927dfuOrgW27svfISFELQ0CoXimZVHvVnXacYwDNVZ9VM&#10;kKAAVL7MgT32nIHX1LWlJm2UpBkGx5NNOMBz1qT7OAllKDjaAzGw+3v79+7Z27P/AI1k0bKlC1ev&#10;iLU1Yz2Vp4dBPRmrzHFjW0/BBs1KIS3NHAKsL/mpTSnjMHb8+qQQ1tgZGSBdShUO9aZ3HUnljgyv&#10;Hhh5cyF/UdUhFkW0EihA0gK5HAiwZAw99NanDyz4xhOdT+4KtUQDN1/o3Hits3yzky04I6woc9j2&#10;OHF/Cbf9fhet8DOwBVJbltSwjIxwoUWHmt28Gc4DOAbaAL/AVQYZmrU4NqaYAPhRESZ8FCfDKBqU&#10;scLyNF6NCwxWtUauXVOABQTRrPALAe6CepCDU0+nkAAEmKuixykwbRbEBvqNT1gvlkQxL6Re5W31&#10;WNboVhnFJqFb4uCg8hHBNk+lAR774IqNdTnn+SXUVgZWHVUn450ZFVqUbz1DHTw2T7oHffChzDye&#10;C1YvOBcqFZUygRKYBYo+nKb5clUftg6Zstmz1XLQRDsA6qAnqxHPE0loLvNUaWtcnloIpINX/7X2&#10;Yt7ROHlVrAQ88bLg4+FGkcxUHIfeysGIts1LQaaUMDowrMoU5TdLR/lVNGxsDWebrMZdJ5r6l/0z&#10;P7XCvCQivdHemU70u7MAwpoJG8YUPUB4ZhoCCwEj3A26yxdtvPbaRd1dw/v2H37qOefoABooSC+Y&#10;0akuS8FaCKiPRlZgO0AebVRQEhzJxrgmAYf8qup2GW/JhgmIxkmFMeNeJRADCrYTuwkVBKMJCgRB&#10;ysgOCIiN15VXXnnLLbdcccUVsKRQsKJdpfkhCEtJRCAZ0dXLxji2MEv4m1u4Ua4P4Fa1piENB8BN&#10;oWrO81I6T2JFcJDzL+nHcJUcOAnI5k2lhqvzvBS6DbwFKJZ3FArn0dKmEIHNnya8eN0rSDv+rNjq&#10;hycVWA0GKFkrvwkcGKIjQxOsXhu//IpF8xc00ZvNuFFBLZPmJo8uM7MVfRgFFMGmaAzQ0EtMsU4p&#10;z5+aYlHlMlykwbAmkpbrZNCIYthkQY2bVGMVzaDqy4UY5IPsLqsw3FkihncibjWE9JYIOFWzggYM&#10;4m8aboohh0E3yLrQI32RlQaQ7hiJWwBylWGNkZE9Xy0V2CvFfKUIusxlq7lSsIhQ2BdiRYkUMObD&#10;GxAWtwiImVAK3GeKjpdnlpUsts3icrK9EkTBLVwOIAqFfAqWoExwy+4LMtRjo1VG5dcXIMq00Tvz&#10;BRjIWZ2yG+deeCEwLATQueY81Q58Wr7y57QEUjPz/V6rubCAqj76qPPZzziPPzi4bs6OX7j10HWX&#10;VquN8/qyTPEjLajmVVuz+AmKpBINw24DwiYzLRoUa4Cs2T1EK/Rozfv0h8G1SnPsLkLsmJ15m15i&#10;AKy3qsmmM4Slwd81kswli5egPxBuTIyhlomnADrKi7jKaISr2RhlQyPVr9mRjVPCNS5WlIimFCkQ&#10;vYhkJ9EjcCLRVDA8VqweGRh7oWdw35F+99CBDft23PLoY+mdu1Mj6Swq6CG6aQDZt3GXUBkYbf72&#10;M/O/81xrIuJ/03mV2y6odnVn+srDlUIOgBHmgUUnl8Hrbgg4h8voM2/TXKZaMiPquIxOs7CdjpWG&#10;la8x4WJQJZQRK1b5fGFEg8OEIDRqoLhewpDejMtlxi/YA2Aqg0ymym4W5d4ZKHSkWBh4el5bGQ6N&#10;0qkJ/sruISc9GG9u6KyqJJoZJ2wqnuWJ9AreLyOwAdjeVMEo5GmsVoCWOTIUiemlM8JzUK2vmsMM&#10;1ajMFL1YWuYab5CFVZ10Nz64DZg0jAWjPmDRwGFeyQBkvjIxEdijmO96OwYPJpIZayOGf4/8FTas&#10;CaDMikA2D3WMuN4CtRa9Q62xV5EuYmyESYdBmNQz7An0QsDJU4FQweye6SSahxlMkqYqP2kJSMb3&#10;4+OUfRjgpwr+sTLuw2tPU6Wpds0ILhxlGwnHotWOvzmfobqwx76AWR6Yl/d8Z1SxjsNRbKyybImT&#10;6cvuO1R95oX5Da3O0kXphBtl3s1nUBYhPSmNtQhVBZ/PJyLocjqFyRGeI2FJJVgXKynFVqsAKjMU&#10;UbbAO1CggmxxXoAP5AqeW7t2Ld43LrjgAvIBw4mmlb4BQFAieBAwKcGCUhLn1aAwhXGl2E7OQGpK&#10;hTSfZMSWhFXVWkSjgBlMPaVbdSQSkw9y/K9+9avYbFEGbKcoD7mBKbkKOCYHNsW2JTEneR2OlRX5&#10;SBcWTVkuySWCVAntIzgJbKWK5KqNTTgY1MtTVDBx0uKqeX3UiykVb405FGeOvxWexpS2b1MGSGgU&#10;JKQL29mG/1cz4HmK9d6Y5XPQpGjrcvK51Nane9JZVIWaGZYRExktbBOPu14Djr/o9DS6afRGysAS&#10;HBvNSGWsxRmd7xtaEuida3Rh+wMe00Be3hTqST2JaYgrrEi0zwmOtnV2XXR+lJB1fKEyAyDjHt8F&#10;wTrNXwMqmMHsmEoYbsmz/dduNukusQA3XmnMXOzJ88xuEKMXYMX48PRMuxguUSJzA6XGQGMi1Zp+&#10;ulA+WIo0BJrPbQwuDhajcAbGOJfUKP/wfK/50vzMuvLYHYeARjsAJGEwucHR7K5xTYTHbJ5lZE6M&#10;3PA52i1TVkMNxnbXaF7YqYi3QWkHe0S65Kwu7Mz3LDghTxpJ02YgyaO0CaE/eDT09U/03fWVHUf6&#10;Dl1z0c63XH5g/QKcvOPzzPhwMwxbFY+U+RAe3UPwYOh5luPcFiixBgrFWImVWKHAZIXdzO7m3c/E&#10;M0dLS+b3LVibzsQZ8d1EMZsLoSlGyK2JOyq0iEuO3YeSqWQ10lgKFfLZvoEDg/v3uiP5rkRb+zlL&#10;GruIWoKPT1gRiDojGDblY0nkKVoKPHmThrdUCkeMHi4d03jZiOAOejCT7R0by6azbeibGe7DTwLW&#10;g1mm/DAeRpMVdBbCBXyMYbuFyJU88WGUxhobr+8jh54vpn48svnerT/9/BM/vePxdfsPrb5vZyJT&#10;aFvc3OJvzQ7OSfkKqcgj+7bc9fXYrqPNc1eFbnlr6MobMi3t1Xwumh4Nw5uY4hjG0vMRLUjmKeCe&#10;Sbqwpojj+FXH9UDq2GapQcaI6L2BSqoYgLKSL+0paxmTIyN6Fq+HUZyx8sr0DAY/+9nq01v985b4&#10;E4mcUyBQjOcglsW4Q3RlA2CJ0EZAAfRKNYaLTdeqiMdN2kHqJwUV3v56bcRbrXgfoVYgSu+Rv94n&#10;UWq7R4slFuRQ+h548fqOAaN+LPqN7gSelGteQE1uTBmGsRxfEul1PdJ2XIfAfnhdG99EN3v0p1eq&#10;Ca9g042/i6loDf2ex246AYUxGq9e/uYfE/ncPLqKjhcTiVd08yFKpRC6Cmhre7a+xkbR+L0hgprJ&#10;ywujKzM04/6G8Z6BHwSOVLk2c3lyyxdf0K4cJjSY4x+4zlCPBMe+gHEu7a2AzKWaHMCwZf7H7999&#10;97ef+tq32pav3PSL7w+dtxGfazHqKEx0OXOH6dreHG6qFin/4ODnP//5f/7nf2aSe+tb34oCAJqd&#10;wFlMqYCA3CCv/tCK4D9xk9QyOA/MB70qq39AgNhTmWdxAIyTbwhhTVApeJFM2MiWRyjSlQLPgk3F&#10;5gpZ8kL8iYuAJ598EsgLICZbECHnLYwWfpWk3jS6QABVV/zIghplpAVk1DJRxSM9ebLxmjyFlyIN&#10;ygxkK5yKozgeh+E2ZZNVFtmSHlyr8kO+4qSNW+SZQdAc5QFAqmpMcJnnQlSDocHN+AXDrxYeCT70&#10;oQ+dLaEN6lsa7gjuuecevixeRXnx8WW3N2OMj2LZivPAfc6//vPer3x5MJftxDsBCqmMhhUfukT1&#10;AyItz1v4M4dNZ3PR8/INNVQPL/EdvMDdc2Xw6XPLD3aXnrXR7jV/2TXtkWTsx/7Q/nXnbPmFX+hc&#10;uxKRLUwEcVfDeEnwyH49vH4trlHDMpR2pqkfTURF617Oc2ycGI+vqcwZfz7uNDYebT306cNj9460&#10;zG3qeusc3+X+gfCgUffBq7m3mAYsG1Ec6BMltPFZrX5K0FpIz5LoXy1cv/WbCiPZiHV0YEdq5aA/&#10;8T1JO7z22mtBsdOp+9m0x1MDrGNco/gMrwRziqbczt2F/34w+NEP78qODq6cU7hhS//a+WlfqHGg&#10;3NJbHGgZn3tfmrdRX8Lmtoq9JJAMRigTipQwKXzmiY3f+/7S/oPVK9Y+cNOFz/nRhSkljamYO7kF&#10;9Isy0ZfmHygWwuUk6j47yzuPjj7aNHZ4hb9hQWJeckkbUJQyMXYxoglXSflp0pcHfjJLm/UVXQaD&#10;IH+wd2h034HDfaNDyxcvWjyvC9N3vDSBUAolFCuhPIDonvKOEbdiV4T6JXo0uYMRXybbM3p0/+CR&#10;9h/uvOXrL7y1d/BcFG6w9KmEMhes7H3npqc3rXrCbeoPHCpGns4079oT3LC68bqrAhde4DS2Ohn4&#10;rBQo1glNQbhSl2eYU63jaUw/MY1xgubh0Vr/1ujH4FDxjWWcu75c+c9/gYD1/dT7w3fc7iSixsrV&#10;OMb2/El5lB5Cf6NabELWnY4NRtKD4wbU1SCsJ1DjrOTtBp8gW0PqpuAdk3eX01H02jPBM+BQL1ZJ&#10;HTA2Lh6dyo5txf5Dkc45zpxFBCbAy26DiRBcl7T++CS9w1kDYY1bE7M8RpZqfs1aQWrVqaHKk09+&#10;5x/+fu8zW8+79bb1b3lzYOXyUmMy6Jjg18YbDwm9+zx7QAcY+ulPfxoIC1Z7//vfD94CXALL+JVp&#10;l5wbSzjOBoqV7aT0oowpn2fQJ5UD+RZgNASbisdlcqX/cF538Quxd9999339618H/0nESVaauaWT&#10;wIF0bni6zB7VAzWjiwmW1qlS8ggeRCZgYs5IeZcDcaIcC7sIIpMV2cIEv+Md78BzljCx6Fis7zHe&#10;YuPdVX5SCiKghLBu3TpUIMBzUo2w4JsDqo5HK4gu+YNiQd48FOfJYGKA7wc/+MFXK4SlIw8MOd/6&#10;ztiHPvjoE4/Cc64pFWPUqafVo/Xn+FaDsNOT8U0XwvYkokDYA0DYD3ygY83KItEl8fsSIMqhUdS2&#10;CvJ8dLU0SdsFDS2uVVO0yLIey1ru32rm1F4vUIg7TY1Hmw7e2TNyz1DjnOSct3X7Lg/0h/q11Kzp&#10;MRrpk4eGvWlEZaiX3KlVc8mKHVQ8dRCb0uJpzquFq6PVD4sqNmdoh48//vgshD0Zc0beQW6NG2RD&#10;JpSwYi6nnG892P8vX2z+xmd6W0KptfNKS+akuTZabCi4kZJvBNOUyTZMcsyqvIJtDZ7TgLAod5aQ&#10;GP2o7+rvPntu71Do2vnff/PCh+OpsXSgeSSEtaHxnXLsVuPDjrmQdBtGCv5t/vRTib2Zxp41Cefc&#10;UMtcX7sv5sWCYjGGCmFNzdVrolNE+cK6isbIFGJczBvN3fBAKnOw52hPIbt0Xtf8thYCGzIcRwMh&#10;Q08T1tmfYfUYwOQFx00+3H0ECm46XRp8oikyWjqcHHHiu6/41qM/969H3zhiDJj8oTzi28Jqp+dn&#10;ln/hluXfTAb3O0cCyb548sLznBsvrFx5zigKWn25+AjxopEbI5eeIrTqqxTCUuvjMnCcOSGdrtGH&#10;FSe19bmmD/218/lPm2//5rc7/+u3nPWrRx0nYUh0I4dnCKo51rQL3ZPRI14+z4ozgkasR3DKtMIM&#10;bwyHQylnaLAUDrntbcZo2CyTDE97Blon1dgSOs34bOIpSpRdYs9+6r9Gf/TthrUbndvekd+wNusv&#10;N02AsKegws8aRQKjOeEp08sYW9OhgbC40Y5H3Nzo4PbnC/sPdje3R5eucJINxgWf8T7vKTZ7oghm&#10;RTBvvpBHXo/3UwYylFOxc1KUAYFO5kVNjR5zZASiPEteY+U4VmSk/EkpQABsKEwnIE9KCBRMZJXU&#10;qDkDPuZxMJQwoFInRd8U6bzCzwIWYTHRZGVi5hHoA0B/gjgVxpZfLLR0izYucYYbuUU6AKQnmVwc&#10;6C4xxGQFncxkj20ZKWFhSWMxuryHgD5Jz43yWcsxYBT3W+gPAGF5HKWS4gH1wAFwFuTKxp88hcSy&#10;dQNGk0Y+vCgtigRnowyXxQYbzYDPNMHB8ovwDqPTkNPYFObrHtifHhzABCNGxGqPczXD04vraLkQ&#10;eAk1+5N7NCg44MuFnbFm3+g8//CiwNE51YPJSh9rmhdvrlupp0LBw77AaFf33PPOa+hqRx5qQq6g&#10;Q2C4eE9GKlnRuOa0zUQA8Vh2VkBQSmD1GNGeVJ4AmJAvGslERp9J5fZkQvFQfG3cWeDPBNCp8pQD&#10;a3YSxsDYW415A9/4pmMt0rSpy0hhTlftJd1ktaZUQp1RJ9VSSm/KRjukzVvzyp9c6bMpjrsGDNr0&#10;uCN0Pfy4cMpnnb6Bat9AqLMlvGpl64IlHW5LVzbS7SSbG5pDzY1z400d8eZj97Z4U3usuT3e0hpv&#10;aos3tscbWrgj2dKbX3Sgf14xH9nQduSSOamIL5wMt0Wi4a5IY0t0kr051tiMX/lj9nikJRJpyMfd&#10;0YZcsDm3rC2+omlOU7jF6MvgLM8N45GNHedI4RA+m+IxwsJPtidxwBRmasCPEjFDkuF4ErXAVLYA&#10;lJ/TOae7vT0WDMWD3N8QDcFZJALGY1NLKNQcdhtQzwomA8OV4YOjR/b58bTYurL9gjnBm/pGz9s+&#10;2NZX9BRkaLYVZ2HH8HXre85fPNaEg6G2JdF1G5ybr3LWrPZFkuWhrDOaN1ZIJtoyzNcUNJ1h884g&#10;p1rH3aB+QkLT0Ey/JpnRzzSiem+MTRdL9/wgfNddzsEjRn+Tc0uXOMvWotaCmjB16mmDSPZtrLZO&#10;G7tZIo6rHz+yhmNCbuHp+xoG7oU9/h98J71zmy/ZGGhtB8gU0aI1g9gZxsJKn9mgL79RCTLY1SM7&#10;mFJ273Lu/ITvri/7hsd8aza5q1bi7IzozcYZguaIU7OdNSwsvVef10xdLKC9mJlotJTRl8tlnGcf&#10;2/bx/9r73R8tWLtp1XvfE7jwvGorETdd9PKMrx9MU2jWRWy9/AMjQ5/97GdhYUF1BGhF8VTOp2AW&#10;peUpPpJNSFSmzXZm1azPJoJTf4LzQMAyaRJs5S5FtAJHoplH2C38Vd16661vfOMb5aKLZNzLgczI&#10;gMLf/e53v/nNbwKeSAaI5KQoVZG+dkYHYYvHhUOF7GS2Jk8cZgElKZJmcWZ0cVq8EX4G7r77biUj&#10;+AI2WKQhW4pHnnJQQHoF1wWbcgbgS7FBcpwX4Uq1gAlkpiZXspDTgGnQM+9IPmQCx0yAVggwuNtX&#10;MQtrVKr9hWI1tHu386//0vuf/3FwYLDdcTqNw22zAtVqWyOmZ71qjGKnsU2XhT2ciDwaiBzauGXL&#10;L/5i19qVJdxB4oKbaBSYAnjMK8/m1x7XY8F6/KoVtpqZ0KpGIskHLNa0wBFj2KS/pamv+eCnjgzf&#10;M9DYlUSRwH+F2x/sH397D6F65BaVIQebqoj6Mc4+y7KwZnQcV5iZMBrydFswHajMasl6Te6lEaJI&#10;cM0118wqEkyj5R1n0rxTDBuDlIhxSYTJR9ZJjzmHjzj4KDX6ztgY4lGDvuCpbeXyeFKfNGOs7z3i&#10;03x/Y6UIljNx5/w/2N7xxW/MObS3ePvmZ957xSEHf2pol1YzHtabZJtysjTjfrIUyD2SfmTvyAML&#10;grlzGhbEgl3GDxJzgoltiVE7Al0vfjL6NlMoEniKvIYuNriI2IqB4KEjfc/t2Nk/OLBp7ZrVyxab&#10;EjLw8u5oWED7ofKKkJj4BEZBMH04dWjn4O7DI0cj3Tet7Vq3vHVLNT3/4R3uF+4v3f1gdOeBOdFo&#10;at6i3B1Xp95/ef/Clj6HWFQ4jm2KpZONSdQT8e4BQGP6oiMWjat/vzuFYtKrlIU1lkkmLIsx4vI8&#10;VZkBlggJjz0Z/H8fdL78Nayo0rSiqBu7/Vbnl/+Xc+76SsRYw3BX0WNhjbNd6dWeto1yUwaamJMu&#10;oT3uJLO5wJ13Ve78fzgqTP70rwTf8O5Cwi2VC6hb04SMR84zZzNd01SdZ0RnnM0Zv7xUZyoNBev8&#10;00ecp54rtnQE3/8Lzi//ojO3c8RxGlV4O5Wc7Hc5e1jY8cWYGbO8FQ2/nvzHeE3B4DNZKI/tP7D3&#10;+e1j2czc7jm+9k5srww5BkWPXp6h701DxiU1kdYIbUDNXn755fCIUkiVgh1gEYgJvJMWgXxgMS8K&#10;ShrPwONOqeTumJQKZGBcJYcJKG82TspFgNxmgfkw1ULV1cZth0ZV1FnFUIAuggEF6VIqnBvcdttt&#10;yOI5kK9ZriqkLbeIcAWtcsDT8eQKpnz9619PgC4ijSlPMiSx3AjwdBKg5ov2KrCYkxRGigGYLhEe&#10;FmgL9AS8cl6/EjTzSxrY5QMHDoCV2eQIFixLVUC7QtCSm8J08SCOqRwy5DWlS3q2mHPVd7DjYWEN&#10;hGVyqhZbWvBfHd+18+ihg6MovDL9elnV7A08rsBbjE4+g0/Zr6fLwo4F3cOBYGrOvPnnn5/oaAdW&#10;SIc+5Pn8s6ssKY9aqrKefxVMNF3qGPrTAkQ7JL2IaH14PohE09Gxrani/ny0IZpcn/Qt9Kd9mClY&#10;stXroJ7+j1l0jm82E8u8alEnntVWTT35qgLUQ+r6xEopcMxrzrKwJ3HaYFWCiTWhrxhOYczxPIEX&#10;v4726vzFge65Tnt3ob0jNb+7tGh+cO48X+e8KuTYgkXH7sVFi8sLF1YWLvJ+2RdXFiyuzlt8sNz6&#10;5M7GwWF31cbKxmua/YvmOB0LfK0tvoXLfPPmH7s7cxc4c+cfu6fmtYbmLvR3NI+6oyP5nkTI3946&#10;L9wIOxx3YnEHS4NYDH6iFI44yYS/sYmojJw5dvclE06MSxEnYXS/q4nk0Xxh7yDL+mwnARcXLvDF&#10;Y+VoyEkk8rFoKZkoxVqJYeNrbSi1uDvyvY/3Hz4SiEUXbty4+k0LOy4ONKzztYSbV412LkxXCsHC&#10;SOequaO331h4y23FZasJ+dfqNM5Lt3f0J2NtxUAFmR8hUDFJBnCXMNIkcB4i6Slcxb1KWVjT8b2p&#10;3vuXighiJz/YX/j4vwW/9ZXREUJsh3CJgx5KeKQ/xbB3zjn5eMzzo+15E/Y6ghHcnzYI6xUcnRkU&#10;egksapZ+Tnjfbt+dnyt+/26351C4vcNZvtrX1ooPGIRmwMTpmf+exJ6uuvP+9xYPvAkzXwgcxSr1&#10;wQer//HRwR8/HKlG3GxhLDVYam0OrVgdCZqojjWqQnTelIvMGSr6aVybTO8NPB3o2kRo6BdjLuq5&#10;jsOtJAvr1o7IOZsXXHNVuSm67fEH9/3oe+kDPU4qZ/w2eLRtzUOH8YRdq1P+EQyV/RYydEnqJYiX&#10;x1bwGWeAjBzwK5k74MxGQJDVv/xwWTpWia1Yn8zlpQvcIEAsHwh6f+heebYS1SpFBeuZ1VJNmp41&#10;kYswk88g8uEMmXDGSlpJQG5S5AVP86d4WduYJHjljIJ4ERgW0y42VCxgbdFnRfMBKgtITQBbUKmJ&#10;rex5ZgCzKni0gj4oHgRvCm5WPDO9Rb2AeHqf+cxPbaR/tD4cXlXWr3duva19zdpCtfKCN7Vor/GO&#10;td5/kt/IaNWPQ08qXj4xcBrn/ZiNtqEDe4Y0EtnXEo/rxkgiL7MtbfaMTa/zEkog4WBR7rU685Im&#10;oLy3KbFQqbQI7Bl7MOERVkVHt9c/vb4M9Vct6lWzV8lrBXspFD7JX+A1lr0hk7xp1iALf8YfKjj4&#10;Jo2xslMzCAVDjSZokYtDikrShPecdHcxjKpiHoVDN+PTjR0HcLiHjfpC+NLkfNiHJnfE8UecQBS3&#10;qUYhZ/JdHg+O2eNJhzCtULvMFPjFwJ9MOAyNigs29HiRr3mNl0KYuAeGMpYvjGN23FVhUI6nuLLn&#10;loQxGKU0mBHPZYFngG38Knnu4rHkgmur5INuGd+tB4Z27urdCTfd0bll/aq3LW1d70TiZZxiZXri&#10;wcElq6qrN/hXzi8umOu/cF1l1dwxp5AuIiHzV/EFP6eYdLJFop0GAAxh1DWKnnNoGO5pLohfFW1T&#10;+NXTLkJG5aAU3d+LJp+zcmPpskv9izqdJd2Bq64xf+YK1YG+rCeMNCIwbzQunzbwWqt83K3UUKDn&#10;JCzSf8S593uDD94bThfDOaf0yAOVH36rOjTgpa6eHpuzl28m4wQBKwHjh5clxN7d+W/d7XvyCVyS&#10;488MvySlrU+XvvG1HMSgTIkEV042eFWxzxoI662lvDlSEIHNC1xm1OgJG8u4Mnde1yUXLjh3bS4/&#10;+tyDP+rbd9AZGkVmZJxHeuOtx9O8OAQA7OQ0AAwqbU6FG5CXVikGKHgV0E0x0ORdS2qmHGhTGg6A&#10;s/CRUKFQpyA8slJuMvkCtgqbKsqX3BeAIHkhCfEFMZmJOcklXA0gwYcilR2VJmxBWMFfebbiQGoP&#10;sK1KrACwylDAms26zeKVBaM54C0osxwOoMmAkwFuxOEXxxCubBxQGBKTEigPH4znASIdwASrlkRL&#10;i42WWy7F9HoVQ1jjutCIhcBmQ21txdfdOvfSy+Y0YKYxDl7r29ipmEEUKdzjOAX+wKq0LtrDpJti&#10;UkihWRtfX5Z59fhVWdnfegwqyFjDwB7iNQEVvA0YKcVXgw+0eTSsoGftTO10jZKdAHktCLZPt6XS&#10;JVulltOtL6TKpjT1hO6p+BCvjWdkyma1DLQ0Ilq4gwDRJ33RlBOr5HzArpAxbsrhu9u4lSygLzsF&#10;gjXOL70d55dlxgvje5I/ywCUTAGv9GFcDZWIiEhA8FI2ky/miqXU5HtxrDjZ7g6kndGsky9Ui3AE&#10;Y6nUcC6TQuKPpwJ2t5g3v1iolEs+zPzHRv257KR7NZ/xFXN+3gl1tUzayWUjOHgpl8LE8UCFAFXg&#10;bMaXzTjZnMueybiljJsfGj30/O7nHh7tPTC/qWtt9+ZF8U1O2j9W7Cv6Dvmzw84wQ33IbQokYyPl&#10;eCDRiE8mQoB4aki5Iaf3oP9wuuQWjMf+QimQL+SqhUzcLcRD+J97bbSySd7SM9s3VCBqyGMjhU0X&#10;O2/+6fgb3+msXxPduDb2pnc5b3lfYsOFvtRo3qix1OpJnAKN8PTVmy+D7zgT7sC43cBwwjm03/nh&#10;d/fv3AqpDjPrbn129EffSe3ZaVRapiuyOwWNAf7YIBPzJK0SnXTK2bXj0BOPoFXQhPI3ii3BeHPI&#10;bdy7K/DEY8bRhx2l6wm4k1fUMxDCWjbrJQcEnzaOrYm468Wdq+1mJI3E8k6c9WsiWVq9uvt1t27a&#10;sMX36LOlT3/EeeFJ6PtUKIZzP3wSmZBD+MzEpjOfhQZlFvYcZ6IhQGiAuIyf2ABnIlylCcCf2sRo&#10;itq0Xrd0C8mQpKN4hycmQB5/kkwxf/lyOuZA/KvVTJDLAs4LZWpKlq8D6TPQFJi/maElHhU0tPQt&#10;2JGromBFuyo4AgdCz3oXMcTcJUsvMKsKb0OR8eKgUjwzoBaMPy90GFBmVTguAjFs2bIFRVuu4n1W&#10;5KvyEYQV1ueJIpilvwv4EE98Vmx2YUDfo6KEe6SmLJ0Kq3ypNaXrHyQkQAV5kK8JL//t7c6737rk&#10;La9vdapHHOMd2iPXjX89CMgScb1O9saXNU6sqlVgqNZIrEKETVmBIFLXhprK/v37UQvRMSoirFik&#10;6IzGCKBWxzqpRRQb53XAikgONyTNN80VF64mtD3K3IjJaIFGWletmAB6gNWyx/N6devprHt6qx7G&#10;rQFlVa/gqU6qqdev4K16gOpQYJf0FgprKSiwy6ZjJePeelu0k/0VXjv5x2BYNZ8Z8wIHz3+mq2PM&#10;CV3qjwYdRrQgjqLCcKuEInqZsHXGUZKCKXsatPoTPhRsl3dC2WqYUQT862ncYjsZLJcm3yvl4GQ7&#10;QTyxscy4RkYRN4Irt4ArMB5kYJDna9N4pEcXwmuhJrC7VIAm7m7JHygFiElEBCbPMRNRNhziRAJC&#10;i3jE8rcY5cUQrX7EsMmR7lF/ZXtm76Njzx8KuQ2Lbly2/D1zG84LoVxTGWwuBELFaMWEGQlEhirB&#10;vsJYtRgrEvIODUmoal4Ql32+MqqciSG3mjdeQg3lG0ui/TBaDY3m0ImtsHiebOdN/AT2Me9jYpqC&#10;L4y9nUFvaNGaPmg2D8h5JiWnCNJpCNWgKjMMunl9Z1FvVRodWABUO6gVnfnauJjmu+H/fdXG4O3X&#10;pN5wc3DjOU5ze7BtTmXLxcW33F5943XpDec1BqMFfFh7irBMr3yymlXraemkORMn1iVIBnFkQpXI&#10;gZ3OXV90Hnh4eZze4s/4IjhLCz30ZOMX73L27OMTnpYyvtxDjdK4p+FQqmS1Ehgddoq58KWX5H72&#10;l5wrLnbWLwhefZnzrp/pv/HGdCTnjAxhjmEkNSbGQy1YGKO6R4yfnO3Mq7NpvqcHKzSOOm5T47x1&#10;6xZv3tKwdPmTjzy668GHnQOHGrEgRR8faVIsSVBjTx5vvGwZWZDiCHoRCOWpB+AokMomXVghVECb&#10;8J+YWimAyl0A4FVaoSSQbN06rTQjvRfSVl5XrSbAOD/1otaIfWklY9P8bWfrY2vl2AleI4Whp+s2&#10;XkHogVejwIj7KS3FtlG7LI3Kq8lBAa8G5yqFXW3cIm0KqViwkVhQWID7eAo8zQ97ipJrYUD5td4w&#10;rcgjuaUWok/Gr/1kpRJjIlMW84CJFBWNOavWOTe9fsvSlcFwbMgXGDZq76UsHxDPFrmSoaxO6uZh&#10;StOWeQoIsFgogjWzuazCZ7CBSmH08RTBBrMOYIV2tZ4lpAAt9Wixs6LhScxdovbtJmhrdaY9VYOa&#10;7N5DkIb99awhje8Oq7qAHoOUGawSghCnmqt4UzV1QVJTfg8x86eQqNXitRytPRCorc+5nog9qTU/&#10;m/nJqAHTEGo+Z7wwPp4TGu//ySHmVOdrw+2L2G1chczkOdk+jZcx0jwMhQkY5wTHvNh1yYDbhY1t&#10;utSzu+/pF/buHRtKLu644twVN85rX0rYPMNJj5dfLkJfbjdR5wKYZRKdDr3JcskoFFTdUDmI3LaE&#10;2sKkuwdN67KtBT44zfM7X0FCQmpXOmbiWbzByotB4M1W6rPW9lTd2YqhdaBBQOtVwxs1M/ngeUXz&#10;OQRKMBoJNrUYr+d2uLCf9DQKZPQBjLKKj5CW4JFModK3/lz3osucZSt9K1dFN18QW7UhjQP3I4ey&#10;KKCcadu4GoYJNsb8wpjd2OysXjf3De92b3u7c9E1ztJ1zsYLM7e9PfLmn4pd83qUzGMe5fziZrrv&#10;S70fzuw7nuYm/spfpkzEMz+2oMVMIUPvduYv6Lzo4pYLLySw+u4HHh7+4QNOT4+vgHAKFY4AYTI9&#10;Q2vWB4YbF0wJhgxJKXMuq1pglQQUhBb0Jl5Wm1xQaZN7LLAdKQXmhIblnEt4tP6AV9aEbTvwBJ7P&#10;gt16GauFp/W9sf5YowD3itO1z7WhZSkepcXSCxQLnwrJqrBh0v0VHiWxALf0KCyIVxAHed2Smq9q&#10;AyxLGtLrpVQe+3av/OOemhz0LfhVsDQqSuw4w6WoR6ExFSbgxI2bAcJigRVLaewIognnnPNCV1/b&#10;3txytFreGwjiscEEazXBZNATOsmbqXNviKeEaJGkM2mEpqMjBr8KkkpNxfottqyzl9443+CXZEos&#10;aMu9FtHKnZwyESOrzdNA4IY0VSMGJZc3yThjrnq/xs3yWArlFDKUuoIysVBYOFWI1pKsgr/Wk50K&#10;qZP6EPU6D7pXW31WJ7nWZ7M/WTWgQcRzPFRTsR5XLa/RtiJvf+JeG3pNMY14oOaKaWpXPwrKdexe&#10;u90rkfTRvDc3erFVE5BrpExseh/ebxpHy9l9I9ue79uZKsXmtl+5ceFb5rRe4JYTpYIXfsmE+IP6&#10;RdpmFG+NTNmIExHW4JChpubrhQE09LA5Ewn5QvAuuHjOB0KoHOd8kZITrZiIqZPtnvN/Y4BvDrwH&#10;eSFJT5s0TLBVOmySKGpWUi/WJY26dh7UCMyfsp8W82LnFB3UI1TCuRKMKJPKZdKMbx5ZAGftTeUW&#10;/tZPTCeryb5svibMqnlPk4i3CccGN26p/vTPh1//Vmf9Rv+6Nb473uz81M/FL7402pTwmdDfZ9o2&#10;zoL7cLRvrHKdRKOzZIWzZq27erXT0Y4hUioZzy9fnli7JrRsJe5M0ST0PoWBruoqHJ5EnHkSsz41&#10;38JY+6F6hdylWhxBVMESYNnyjisun79i9cCufTu+8U3nmaf92TTsdrFcxSWgV7ks+yzaM9EyJWq3&#10;HgkAspKSaxMXK5JSm3RhhflEu0r0rCmZR3BG572Ga0ScHIhPmtDBtGQ8VuhpqSk7wU+oT4tfLeQV&#10;fq3PTZfYKIkCMcgACwAqXwcoP0hnAKqV95KOhF5W2ggiXOvJ1/pLUq4Qf2lBdv3wcWrawCt5isgA&#10;lV/qHKA3BO44EcONAwe4KbA+GXbu3Ll79559+47s24unhv379x3YvXvHwYO9xXL24gsb589DkWBf&#10;uYhXKaKrlrK5cihIdO9TsdHqwIXG69kw6LUWvlivJgmDVmt2caW5RMgV2lVO5TiwmrLCrMK+FsUq&#10;vQCutA4U84KnAETTKYN9x0ZJYApAArvJHZsy1+26V0oLFtpapQXBVp4O8BWdzK/IYxG0wrK2a9RT&#10;uVYQeXa1w1PRSs6KZxjfMbXJz3MJ6gFQ439rKvp08vNK7t0JDPJUso13JgtDjzmYOntvzrCR3WsH&#10;mGUXUfcthwOhBGLA4Xzfnv7d24/uLrrzFiy6asOq25sa1jpjTml0uFLK8miyUAlMQAWLlL3Xq8Xq&#10;AbOrxHpYIVki2lEBUJND962MZCNbrRQwaxsH0i89MJDf3K6I2DL/4IlTY/aT3BiYaDTxCctqgmOY&#10;ktYZx+qnlr4hMWOUuANtdHDOWIyrBaodq00GRk2TWvBid1UgFgSXJr6yKKST/LpTZg8Bb/Q2PB/1&#10;qI2uXN18zfXt19/sbNjidHcF2xqdDeudW25zbr65aeXySOi0FfNlqkcOuY0YxLi4YX3krZJYbJWz&#10;TmHULYwkCiPJ4qhRZEcAOU6ye47MhArMvSexHZ6JdTat1mZiHBqi2h+LRqg2I+BtbWvesnnZZVdG&#10;GxqObH36yEP3O0cOR0sYDXgh7+Vv3vN77CFKv+d31awUtWnVKBQrGy+rBSvTLrF0UnUlE7FHVnwp&#10;NtdERvKuUjCBUSE8i2JtpxLitDBUWIrNJrD31ldLPf+qewWOtdmUoseUmzXtEtks+zMUBiBlBWTR&#10;iIWdlasvufGCo7UeGKQQLPM1sbOqAcEjFdsM9ePbtD7iaUxsa0wgD8BKHLU777yTKMTEm7333nt/&#10;9KMfEVyNA2LPfu973/vBD77+vR98454ffuu+H/3ogfsevucHD3zve9998MEf5DPPL1/qX7wY336D&#10;rr8Q8LF6QSX0pPcv6pvZGZ4URIgCABjW8J5eQGArqlMTleIpkwoo0GoLKFwwG2oDoHZ0ZDkjBpc0&#10;AE0pywpuCnpKzUD6CQP9A8BKPj1U9cBAP3q2R44C/cnILABkEUgGNXQ8rttQj24VEk+6ChZDK3ax&#10;RJAibm0yoWoLYW3v0NRlORt7fBqb1uyjT6AGjKX/uDx8nIs1JrxTsaRTs6ceopEdrycZ8hy7GVA3&#10;6V7DzZpt63czqI0TwZ5ig9k4KBf81bifGA6x5ED+4HOHHtnduz9Tji9Z9IbFC65taliI2VE12+cG&#10;c8wDpTKmPF4xxjGqLbbnOdngWA/i1iCoeUqekMwRfzTuRMLsbiQRcZPBMkviyW1FXsxZdiI17vkU&#10;6bwe+6HFCDBBMPLYteuEuYmOrMFEK2H6uEYYi3ql4qWhSRiXB3FgOjuQFTVNsz439ixmIjfz6wm0&#10;uJN7C/jEtCajG2JMeZob3PZmXMNmwYJ4ukfbGQu+qH8sES2ik2ZUss+wDZMOg0+8dZc3v9OF8F2c&#10;cnzYi9PICN6L53O0Xrxy+9HprnU5daJxYDMLYV/uu+KZ3wxQYX8wETL+tnHP4uts77z+hoUXbMkX&#10;0s/+8HuDjzziG0uHaeRezCAz63sydw85GmyH2F/RuWzY2HrXsCIvzRJknC7V7ZompZbHsSguYTsl&#10;FqQTNpoAZO1K1J63qFRPORbaqg70XLvWVBNRYlGw9ctQO6NrLOCqvNtSQpWKAvN2grMKBiaVXzHN&#10;ctQgqGohrBwRCLxOeJwKVg/Hz7D+OHlxbI0xgOJWjBgThKLA7InXhH4Wey2XC56rtWRjQwQYb07E&#10;WhKxZlh8VJ1bGzO3vm7NW9+2YckyfJHvDwTyoFhWDye7Bkz45KpxaiFm1MTm8JhTqE0L9ayqKM0A&#10;pCj0aXlQSflFdoqOFaCUHi1zjLxVeGDUbEK0ntuKo719xlUw5lsAS6aZXbt3e751Iaj3YzTGGeYn&#10;6Frdok05SE+Xp9QrCdjjejst9TIxOnojqdVa5tV+PvXEWRb2ZDe5k5t/bebz5r9akGKB2poLg+M8&#10;kAatF8DxJRTBVB4SpoKwNXloHaj1VM+duD8cC0cJOjCY7d3W89zu3gO+cPvSpdeuXnB9K/iVIEzV&#10;AcfNYnxhBPuE7iO4ESbJZudFzAHnze+L7+UFQFIyLkV2OolBJ5zP5gtj6XyFHKIpf/gIpkGT7txl&#10;UFHtEV4OAZPbyf1YU+eubkhP/+hHP/qGN7zhne985+/8zu9ABNCRmTjowv/5n//50z/9029961v/&#10;6I/+iOA7f/M3f/MzP/MzH/jAB/6//+//gzIQAmaI+Ou//ut3vetdP/dzP/eNb3xDwsxxLtbQRmjL&#10;46OUBQLWRiwGDK49wzZiXdRGJIM9YGSNV2VfJZXNVvO5Cj4tAhUiBVQBhXBN/HGGFb9mklXPooJo&#10;CP/IGstPU8SFEjaIvgIBPUzUaZ+x2IMw8cQOL24eWX6ytjNv2TLNNzXhDqtY/BlfR27FrHaKVVzz&#10;BZxVqxdcflHHsrm9e1944Qc/LG7b7uAVBSNUKd8IBXpkt+VNQSKiYLUJ0VoFA1n5CAtKJmsvSW1A&#10;KqQKcCDytf5VNA1LGmJnX52sJ3GFRIUORRBaLHtsxVi8WI9o65PVJ1B55ApXGFTqE3qKfSM5K5Cv&#10;XG2ybOMugTkO7I1aDEzzi51ZyS3i4UV4Oxho3hfExu9FF11EmIlbbrnlpptuImQu8Ro4ft1Nd9x8&#10;0223vu721918+y03v+ENt73hjjtuufW2q2+8fuNtty142zsWX3ldS6L5cKG0s+IbM6vsk7xhkQi/&#10;xOBuFFMzmUK+AOVj7aIE+AQNxcdLGUDYUW1vwhcUWJQQn2TiRYC8sgkzzKuHaI/2Hu0xVGsvibDH&#10;5hbOA1tRveD30OFDELoiYnt7jR2Z7MnkKs7q6eoRFFs6xxaAUiQLVdU7VIu0N/Ud24MEcPlVz6rv&#10;Xye54mezPyk1YDwJi0E0wjXjhRVDEghJbKKmtXvxtzSWaiD1kKzVUjiWba1NB5oU6ndPrc/IUWvz&#10;hXfRF6tGfNWxkfSzO/sf78unGtrXrFh+w9rlN7fEGsIBgnUN+tBexcVtFS+3BLQtQbAF3Kq3w3bo&#10;wLwRukvsxuLL/EnwL7P7OO6M5srRbbtbvv/I3G8/MOf+p5JHBqIOeveYeE22cwu7EUkGTc4c8CAy&#10;PF0bNe4JZ4q4FUd49bWvfe2Tn/wkIX4EQBkcoAk+85nPENBxx44djADbtm373Oc+xxk2QutJPYn0&#10;H//4x7/97W/jqpyBQrwPU5UZELA28KyxvVWK8U/Fv1PGfThdtWCGJxdn9KZVG3ac/3GpFI34m40H&#10;uapxkubSwJ0G3HeYNnAanX9NUUXG84g3w9ecNxodcPAr+h4NntJ21MRXx+eH0YfBX0ajUSYgCIfH&#10;utbNrSfxA5z1EJYXCIPEAiET3492YpAfLlr8pWSy5ZwNGy8+ryEW2f/U09se/PHw/n2lSk4LAjPr&#10;1XhUU7lWai/MJ0gnbMcmXCsiVhDQeooV4JNSrPCrvpWVb0qGK9tqb9VoNosbBGE1c1tBvOVTLXtQ&#10;T6zatjCBiK1/bj2hq7fjLWx6/tRb1OtOWJUAWwPSN7AKwQIQtkiWJ55Qnnqy+SQ225nLmhdR/fN2&#10;OA6DFQCqQjmz6CfYGF9HaF6qz4aBJhg6EdFj0UQ8HIniWtiNxgLBcCnRVAlHKqvWOjffunLj5lZf&#10;eLRaHao4BD88uZuZ5j1VVM83lcdNersaIeW3snjptorL5KReWa3CtnmtnXSXVGCtsqx1ayAUOzRY&#10;04WF8/Xqr2wSQ+UahnUYfVzRuh7tCuJ9kYjlvBhiFUO6CjxFZav3LWCBuNAtBdMy8tjF4bHrw5Nb&#10;6bO5n7QaMD6FNRhKal8bz3G85U3w09iBNBJPefgVHDzOWUxKuE6FYGUrWftVV/GgbDlDXJieoyNP&#10;9WV2R5paVqy6etniK5OxJU55pFoZLFeGKn4Ytrgv2OQLIiAkMAEQUwJlY21lPIkZyXLtwNqnSeLM&#10;n6mBRQ/+uOnOzzT+67/N+cd/7PyXfwl/45uRHTsJkAtInWxXZGvPOY9BruBX8j99EFbifvTQCBuJ&#10;8Iqao4OjtCbVAgJkEk+H4ZRo6u9///vhaN/2trcpoCPDgkgWkt1///0MFwzLELTXXnst3V+mJma+&#10;JkSFWX7XlhueyojBtcc2TDsXn7Q2+7IZmwCttENKCgULCRss53FDaKJp+IN5NKrxLIxSr/lsZx4F&#10;61W1AUueO0Xjf44zeFI2dV31F+C/actBEy8qS9xpvozpLDWLeYGgWtWcTJrrDAwwO8kC+WXUgWkU&#10;prJgZ7ACN5GRzQyO404asz/aHGnu6C1ljm59Krb30MKO+aFVa/uD6aefe/bJx58mGMyN19y4cP4i&#10;06682q6X6dejQMFZoTeBWg6saqnlSm1D1hDMec5wzPT80EMPsbLEwSq+V+nD9FK6Is2CfNTVSc+K&#10;k5hYiPJJhvxat8sMi/6sNPaXS7Bb3/zmN0EDeHLFHy3JAAR6rmZ6D9mUWO/ydIS7DAEbN27kjPC6&#10;8KggC3dZ6KDbpcvL07XppKWWLdq2T+ESJUEKz2syMEFbMnidniFjmk/lXVQhHFByqggilkU/lQZW&#10;w8sv6sIi/2rrHK95ysa5Jl4xi+ugCfVezrCkbm30Z0fye3cOpMfipXJTCG84XpBv4+LRjFU0IeOd&#10;clyrbmJxpxtgNhUKHqj6jjY0uwsWBBuTxisrFKZZLRnlV1GtgqoCpvJWo/asycBeVXOtx6+ib60v&#10;gnrTriwuP7KV4FiwJdXclGkoVosD8cGB2FA2BGr3YhkQ9BsCOAdixlUBGRmeVc1M+Fi/1luC1Fu1&#10;nKAMQrTabG8igTqj2raWgiJ7dKBFJuwvsBgNb5Yiky7/ptlGTPJ8ybA+jCpArJpmmFQ0vSWE3ey4&#10;MVPPPYGintW37OoPPH1/bv9WRJOxQCwxMhDav6vU1+McOZg8cihy/PueI87envadhxIMgNnhZ91s&#10;vy/bVhhbMTpcGB0OjtR2d2TIHR52R4aJQusfGUFyPXHvTceGRhjcgiNDznBfuZAKp4b9vYcye4LP&#10;Hq6MPHEwe7D/nID/Z/ylO/p72g7uT/fuDvQciB852HTkYKLnoL/nYLXngMuZvT3Ogd7o/sPJQwcb&#10;Uv3N+/aGH3+0vHOHW84NxsNOJR8+cii+Y19if0/j0aPxvp7wt3ZU77q7+6vfbnh8d3X/QHj7vqbd&#10;h/xjbj4ylM+l5uznKfuJ85Q4sNvt64kf2hva35Pcf8h3+GjwwCHfwcP+gZ6OPc8ntz09+oMfr0g2&#10;5c/d4nbPD1b9OQaoKmYhRnH0JKonamCBW6UzYmLBvADJygx11VVXMaICXj/0oQ+BU1Eb+D//5/8w&#10;f5EYYwysDrCXpV+Da5koYWc/9rGP8Sc6Bu95z3vgETRSaY1tnDWUA0eOOo89VA0EyxdcVu1sI2Ci&#10;Ahm9ZLML9dPTL2o17QkUjGqLt8DwO/v3Otuf8xeqweXrnBUrPEO8apAgwh6XfCZt3oLNwzzjb8Lo&#10;64klgLBPPZ7bt8vtnONs3OzrbPVWEGaUrAk7LDNolGlP2nYGQtgTelc7Y3gHZpIum1gI1Tg0ftF/&#10;qK+wr6/shpoXzw82JXY+8+wTDz+K1uyNN9+0cMlCJiGMUZj71NYnbEJ7FvNpUc9MOWli28dEoQv6&#10;QFkRqZXArXRL4Cm92npxl7RFyejkLDqBsJdccgm/whaiS5VsAoRFLIvhEcCRbIlBQA8XWLHOvARM&#10;keo+8MADaCUCK9etW0caIYD6SVfzrt5Lmq/1agYiXOvfV38qB+EhfnkWyI8otQDBm2+++WyBsHoR&#10;i1BVgXwg3oUxFNoAFkGWefpM9sUnNlMWp36knkTLcEKRpt6+yvbtg6VCFJeF2ESbxIBGImgyUuGJ&#10;negIUyxMpwth0+HQfgNhG/3z5rkNiQIufAhwAFYcdz8l1FjP9KstqYmyWRQotGq9EOjYOoK1GqiS&#10;GxAwqVrwxbKx9nRbS6GZmAZHI31HQn3pwKhJYEQPNT9ZJthBqULBrD8sy7baM9ZPllyYiTm2ugRq&#10;ZiqzXW/oT+FdNnVJrb5o7XQ6ICz0z5Tfa7rDjFmGaHDx6gzVJTyDGprwJdaTNtcZe+50y3mWp+/t&#10;8+/fFjqw00Xf5PCRzLNb3SefSjyzLfrorsjjL4SOf9/1bODpbdFtO0uHjvSkxw6WC+XUWPPhntjR&#10;gWpPv6+29zn2+MjA+El71TvoHfIfPJwDKg0NNQ6NtPSNBPb3Dxwc7Nlf2pWvrB0auL7nwE1HD16w&#10;Z1frs88Un3m6+NiuyBM7Qsfuz+4IPLHdfXKb+9Rz5W27Sk++4Dy0tem5/Z1H+lrHsu7+I7knnys/&#10;ti34zM7Ac7sq23b67n0o9OADvkNjaLOiCOupGY7EDu7P9A5Xth1o+PGzzmPb3Sd2hB/Z5uf30efd&#10;rTtiTz7vf2YHjwg89Xx46wuJJ58LP/yEQ1CFeYtGL7ikoWuOwVAmkK5RMTZd6qS2FMYcZJJ0YdlO&#10;fOtb34LKgXZhPsLYAG4V2vXd73430i2KoVkVgcx3vvMd7sKqGIc5H/nIR5gTxb/Ku7kdqL1BoFoo&#10;+XqOOI//GC9E1fMvdTrbIGNO9mvNWJ0RyGD7c4yRgZWrneXLDY1mlKbPQAg79RvnCs6Tj5X273E7&#10;up11m3xtzYKwM1ZFx5nRWQ9ha4hVs9z4L4fExs4GnWIi0dLW3DBa6H/i+d5Dh5uaEy3z5h7ZvXfr&#10;U88w0191w3X4R+Uu5ltzx2RbfT2abMfBnKjWYzc7y1qyk54JNwkkYrlJsCtmWekDKQcrG92+ffuD&#10;Dz4oCItNldgm6TDozQRh7cqG4QAteGZ6YPGKFSsYJixfZUEndx0+fBhkzKTOQEDYLUEx66/EIhvl&#10;zBPFudaDVItybFXUv7WwBb+AafArb4qWBRAWr7HH2QTPhGS8gjhmXoThEhdjvA4eCeDzQEIAWSlg&#10;KdmkBdaKwyxPXaetg57csHv34MhgJZNPSxbjVFDpMyOvU4F9N4KYyfMxk0wu7Iw1+0bn+YcXBY7O&#10;qR5MVvqMJOpFfPTiYToS2l92Dicaqt1zfbFolrAG+Tyesov5GmSs112h/HxcfXTbgAUBhVblsVXk&#10;qyVK7YrLfnfuBZJilhDPxdszBsISzqEnfLQneDTtjtXyNuoMxqORQbwQwEVDAFs8rYdKVUDsrMCo&#10;zlAY/alC2uVTfY3ZBHoX9SPeDggL8QaEhdeZSQiLjpexBPVkZSxD+I6uCSs1lcvDWQh7Yv06EHEi&#10;QaexJdA0x2noDMda50TbG8IdjW5nMtw+jb29ucltjLiEmmnsjSb3NrUUGpvbQokOX6zZn0gEEvFA&#10;PMGBPQ4kOTnJHk7GQ7GkG20JxtrDja2laHnIOTBY2R9cVO6Ye2NL29uSzVcn2ztjLcFIYyzR0ux0&#10;NYTbJtmTDS3hpsZYa2MD4XG6YsSWHS43EmA+2uBfsDw6Z0E00doQaW2PtTYkWuINLY1juaYDPc5o&#10;msiSMUICInQIhQJd8xKrLmlsmh93WxoiHY1RUydNsS5zzF3hlmS0tSHamgw1m99YqzFHXb2xuOWi&#10;+PqNwUSMzogMmJWekQef7PapPkt/pEczqaEOi4knwylUzubNm9/85je//vWvB90y2ogBoZvjAGfr&#10;1q1II9HgIhnpMeR605veJDbEcj3jI/AshD2xHjZjd81C2JmpSqnaq0ean/EDGBn8PZR8gUg8Fg2E&#10;xw73HNmzI5wZ84VjAwcPPf/C9nS5eOUN182ZP4950zirq5m/2unyJQd6Qv1UOnm6caLOckVMw8ym&#10;YFOkJ4RvZROE1YxLJvRw8UlA2B//+Mf09osvvphOCyS1Qnx1YK1WhX35FQsLzgAWI6wBeElPSCOC&#10;ICkpGQh++MMfMnYAYVEqshTsBGJVFKwt1bHfZkJ6jYB6kHAGg9EzzzwDhEVgdBYpEuhN9SKqW94U&#10;bgAZNApbjz76KK+GdgGIXFU6Vas16k6es5eqL0cclsbmUKWU2L3j0MAACvyxqpMwyn0EiTNIF14S&#10;d48vjWEynu90WdhMNLyvVD0QiZXaO4hdmcllgIp547KyBnmFO+vfUfBR5zkQWsWySk6shCkFK43A&#10;ri48h23VBjP6yoRMBMK2pVubc4TAKx0J9x4N9+XCGZm91DrUuBYhUFavaOUYyk2NVrOdmq6wqZ6r&#10;xZhWFyqtOosF07rXFkz+7GjtrBuBsCjkzMwoY8gd/CLVOHivNo04zWjiTcGmqznNbtOtgUikt3Ne&#10;fOkqZ8X66ooN7upNwZWbnCUbxzZtDK7bUD3+ffX64vJzA0s3Blq797qhR5oSfYsWdi9esqxjQalz&#10;gb9jgY/fzvn+F48XBMyZY/auuaXO7mj3guT8ZeHG+QOp4FPDzgtuU27z5W9Zu+6Gleu2LFuXWLax&#10;sHxTasXG6upzgms3lddtrB67n7POv3qjb/05zqZNzubN7uJlWF0V04XAonnOtdc411wT3HSOu3Kt&#10;f80GZ/36wKaN/oVrnYbm4Fja7e8j/lcVjZjLrhl9z89Frrgmu+Gc0MrVxdXrKmvWO6vWltasr65e&#10;V9q4KbBqXWn9OZX1m5w168trN/jWbfJv2Oyce0F43cYg0NrvEEXMyIRFv57s9kn+jCRiQ8TCMgPS&#10;bVF4/eAHPwhNQ1cVI6BFtUZdltASLWIE9vM///O/+Iu/KJqWccmyKuMln4Ww0+1bM5z+DIGwp5z2&#10;neFqNNmNTyI16YiFIwhxid1tVKdXLG95/TUNG5YP7Nn1/De/PfLsc+HR0RbX35qIR0MIdac92wgT&#10;TLrV7CXH1Qr5k7Umv3RC+qpcAdRPz9aPgZRNRSlZz7KWo9Ua1LxsHRxR/4emRYtAXp/qXSJonJIe&#10;rZJpsOC8BbKa/utpVwsOXuYd9eL1sI8cpLOrnE/2+HgSGlEtS/vW6GwxhkLHItuC7YbztpU/6dOx&#10;p5JvbRN5vToyp9O5/rr4eef7Wxr9lXKa89gcch2DPq9yZgzfyCMBgNODn15kDSYGz/7aLksswuPt&#10;6kNbSVnWagsITbKJCtXiSvlos7MI58G3gpKqlnFY6VkHYwnuGjrfeK6A1EeeIA/M45vNTZmbPuq5&#10;rZUurJprPTvLebkJs+4UZBBm6VsKIM5YOZChLeoMNhXezBjeGttiWeP4qzhCmd1mtAYC8JJRZ+F8&#10;Z/XyyJol0bVLnHVLnU3Ly+uWFKa1L14yRvSgDSgaLgm2NVSTYQcyt7urYV738Nzu4XndI97+4vHc&#10;ruFJ9472oa6uzJz5uZYFB8vRH/bl/tsfG12z8eKNi3951cIrly9uWLm8unJZccWSyvLl+aUr0uuW&#10;FCfdV60urFlTWLGyumRJed7iysrlzoJufzKSa2oYXrzIoahLl+aXLi4tX15dsaK8eFn1kktS7/1p&#10;513vcFYsKLTGUzffUP2FD8TueGN2y+rA+mWVc1Y45650zllR3bzKHJy70rdsaX7F8sKKZaVVKyqr&#10;VlSXLzN/rltbWbjEaUwyImWMDMEfqg08057xpv2N1ZHVGdFwhUnR0hSh1po1a7SKJoEmOEsNMIVp&#10;kGD4feMb32jNozU5qhB2TT7tMs3e8GqsgbMewppJVLuFsmromM6AJ6BOsG1JNiQu3jz/2st8LY0H&#10;n3i0h3hdg4MdwVAz/Qe8OG789PLf14KbCTxQPeZTGjuJWuEm8I7OKaezQEnkmyBO+eEyYRXC+F4x&#10;eqvWZMraik2ArWRuOSetXAUCyJZLgiyWzdIZNoEJDQH8Sj471cta9FkPQzmeCtGSlVCIqDJlK02J&#10;s2jTN6XA+mSUn1UBjrSuvvpqSPT/+q//wlXhy1SaeVM0VwIOIeBMHr4oDWvpUud1t3YtW8Fn6qk4&#10;h41rS/MJ8jTMgC8645VjkJ/fiNGx5o3HatE36p1OGEDpzQSi29VULEKV0zQFraChqnHKC4c2tSKr&#10;J63pRw1Y+NT701znx/jvGG/epjGPN0uLLAV5Nc+p8cu0C+SqFiXO1RKumv/YvMC2Jlat9XorPQcp&#10;0VrkrZ7yE5dhx/8VjE98H8qEAT9ecjDoAu3nIdJrSuoz+KDjL9KrMmW1HJOzVLxlRnGqSVxLXPhU&#10;m9DSn9YejSTD3r1hfzXir0bdSozIz/i6KhB4xMQe8XY3YHYWTOw6nrgHnYZAvNGpZnftePqprc9m&#10;cw0LFt68ft3PNiXnBlzssPBhhYOteMLXnAw2xYM4e8Hn4CQ7tjr4fvS5lWrI86sAmAwHSr5IHguk&#10;oFMxzrD8gYQbCKOOhHJKJeKLLVvgXH2Nc+llubVrj15zdeDaK4LNZIymhRn4g9gzoRXg96Gmzy89&#10;E52zONa/kJ6hUDwUjhM53SwmnUwA/tUMzCaGogKDnQLnU/Q+8awYaf3Jn/wJ9sRqrsY7yeCgJiZN&#10;E/RlO2sghxTwffvb307MSLuo1hRjij/O4LwqG//sS51ADdTWSSdw5xlyi3WiO4HX8pWJi2HU15xS&#10;oIQWkJt3nn925yc/9fynv7B/LLUdV+xdc65/3/vaV62qhMNZLJ1DL4a2q3+1SSfCl5mxGF2YTeU6&#10;RL0UJ/n//d//jUIqeOh1r3sdl0SGIXkXZmJjVsbtM07yLr300l/+5V9GvVWotL7falbWGTo5akP/&#10;83/+TzSHrrvuussvvxxYrAwZOKxYVsm+8pWvsAjGj/Rll12mexka7KAw4WWn+qwWwKkME5AuuQH1&#10;kBahP4p7hA9/+MOYjp0hLeQ4i2EXHhooeUFAEq61/uqv/oqBFcuD3/zN30SZeMIXsaMqbv5wOlDM&#10;lYKEEYSJxZe56xztz/3Lf4x+/ct7HnskUK4sdvyE3gAoR/FyadwUTLaBfYO+oYbq4SW+gxe4e64M&#10;Pn1u+cHu0rPcX3u0qf3aco0s+pqTP8xXHmmf4zvv/PjCuWVCcodCJeYuL9ai/UwWuSoTuzQS6y9G&#10;RCdpG5bd1J/2FvUF3ZIpZaLleHeqe3nP0vm9c/L+/I6uPTvn7B1K9Hp+kIybRgNDi3j7QiEB3F7L&#10;R+uu+rLpWGstYW5NfpoF5e6NMghtq6gKyQFItqhaL8VJlAfQyWHKRCEbo5D6ldhxtoRJk2G9hTW3&#10;cZ3OXnYKg3n8PoRbouWYpz5SV6vHHr+S577W7q2UcnxnB7Vyr38wUlLxhkCsuSs83vogKCvQN1Mu&#10;7N/z3zuf+Fi8dGDNwjXtLSv9+bpxXjIEfbsp7FCqkUShOrT70DPP7nw+5zQtWnXd8rU3t3asxg0r&#10;LshNU6iGwJQmC3SACEBg/FpNspWqhbJxmYMLInzZV8bSobu/U/3SV3IN0dy73tl8+SUYFWeLTtTr&#10;5HkmLrcSzpbTew/GP/uJ0jNPHnnru+a+8Y0+p1jxh4+LdRq3azKN1SgPUEK9J76dmBGNQuxLjHqP&#10;t1qnkw77LVb+//Iv/4JuOnYg9EpU2uihKBL87M/+LL2GcYb+q0GGPo4pBcgVypYZhIGXOJFeA6iJ&#10;H7XcfbFzVQkP4H/sCedf/64aiZV/+Xec9atc45bquKpnOq9xctJ+/0fOVz5fyOVDt97h3HyTEejg&#10;b7XsL3nRRs+GreoMp5yP/Uvu3u9F1m2pvu2nfKuY34xN2qku/NkPYcd17KR0Z4GsrxpI+4kuXYyV&#10;I9VMxcE1QTk18NW7Bv/jk4/v3vNU/+ATg8P5jo4BZPfx+GguOxWErf8g9dPhVJyc9FzZ6J9Mxprv&#10;EUMj5aT3olJJx2bqFdJVMoFaLK5godBz/9Vf/dVzzjkHJsyKTlQGS/cykdPnsZf/tV/7NcTcPAXd&#10;WanGk4yrwgTczqPhpRRiHjNPyWdJz0MFR+wYoVssstH5+nfX+yqBTcmBRhY2ioRbe14fSP1P//RP&#10;qOee6rb8ip+nVYetE8G1f/7nf+aLAIxYMOAFBh3ZCZWjiir58kEfbcybLbypAl/lVX/muT3xz3zy&#10;6Kc/cWTXjojjb3aDiUoxVjG6sJMPVdOGsE3Je0vO413zgxddlFw8HwjLIqYIJ8qcWEdDikYV81pf&#10;T3aGEPGp5lp/IB/jtjFYyIsmbKgYbh1oW7BnXueh1kKguG/Bwf0LD/dGDuOXQZ7GSVxEsdYLtmCH&#10;tgntSv1lQqANtWFSGrrJsy+kDELhki1yUgINey9peJxEHKzrWLMJwk7oRCfcRsAmxlVMyfGhUpiu&#10;HNq1v5QpLl64uLzoxRXdpFj2hJ/4Gr3RuJvztNIN+MLeKQ0h6ziNYYcuM52tnC4FGlA+P7j/3ucf&#10;+a9o7tDaRRu62lY7+cEXc6kf4qYIA5APRrfu/PZzex5wgh3LVr1z+do3J9sXlpxiGDbVRNfMs6yB&#10;DaWQiq3kTlFOXynIVeP21fxTLGSCX/tW+a6v5doS4be/zb3gIpoXUf1MGhSP/KTzl7PV0Rd2NH/6&#10;P5yd2503v8u5403QtSPEBWM9aFq1ceyHD070iLwR2ESE8HBqzSocgpPGivAgaf6lRgXvjJ4TukxM&#10;lCcXKjFuwMj87//9v5n7+MX5KxEKCA3DNHHFFVd84QtfkL2vHXKZHyE+fvd3f5deD8D913/9V3tp&#10;wlenm3uvPwthp9MdZjztGQNhXwUeCYwfMrN7RiQeiDV70Skh5gv7oMRgeCpOMV/Ol0OLliV98aGc&#10;c/TwAMLNUFPCbUo4YaLCJoNeNC7FKVA8KgUskEP7YzclOHbjXmTQTMlcYjaVSwGBS85grWV5Jsn9&#10;6Y08RcoAkHzoueMhS06eZVujHiv8qomcX9IrXCcH4FeeqLCxYqfkGhpFeJ2RmiD2nuAwigcI43x9&#10;BF37jgrQ8BPf1yaQgoQeRxl4OwqP/B37J/5Ur5kpGmzG++CxGdbrQgiXU+fCrIjDsJ9DQwvvBEJU&#10;XNUgq6WI30wJRDD22Bx2z3keWKujyZeM+A7tPfjCc/3l6pyA01iGoQ3hz5rZjBnWuuMe97o3XY8E&#10;4dARN9STbGhaszbW2hIMh2jEkXgCUb4YSn0jfSbOWCUBqQTYDQ40hDAyQitCEIkugNlpvOy0CO8u&#10;8zceckgSDrkETEqGk82VluRAIjwUDMVC5XnVdGvW11jhRqMD66kehE3cOvKKuDjI9TaroqADtVvx&#10;qVa3QdUrPYcJGgXSLhCWlcDBLqi4i/PkhqQSsQYfiy7gfUQTMIao9kBpPg+fxcSjLAU4fezOTI/k&#10;xrh8LRs3vnwrwiUi8AxWWQ3ifjYTdHO+QmTvdw9t/cITHYNOojXuD0V9UV8RBsWHY0fs3JAUT+Kf&#10;8hQ04FfDI8ZHcY8nJMpi3HUidC3PreY0dhPXANl8uTo8+EJv76OV0tG2RENjrKPsLxqTS+MhxKzM&#10;FAjTQ5WxSiCbd4fdBhPC0ZxtdgZK+57f++Vndu6rxjYv3/izKzbc3twyD82BUNX4djZLNeT4Dmsq&#10;I/sf7/STF9LIaAgea7hbYGUpW3Wf3+7ftc1EHVu/KTB/PtGaTLypiq/oMiaYwSEfrCaP9jjPPOH0&#10;HnbWn+ssX1PCQ2SZwEgmDJcJIGtiyJpgtSZYAo63mCfMzmPMgVvBnZ8vzANN1CTeSb/m5aWpYd56&#10;pnYWeNSo0Qz3vENt3bb9D//oj//6b/+WN/rjP/uzG26+ORaP5UuVu7/1LYKd9PT3L1i0+JxzzyFl&#10;ifJ5so1DR3v/12/9NjGsqfgbbrn1iiuv9CLtTlJCWFnzvZCSlZ19BzNPPWwUJjaf55/bCSImLtqJ&#10;0ICyHzUtYVzFzk678t6jnlUvrVJiK8/kQLSUFt5KX88cWwZK8/je/b5Zp1ozMl6d9SzsVLXAZMJc&#10;ZcSpzEhIbYmjXCrDMgV27t7z6ONbH39iuJQPLuwOzp9bjTd4gfkmUozKebpabhZoqinTsgGauBS5&#10;5557rrzySpah5GljEemhmqf5BbnClSJAAf9JlspJqRva4nGSPLkKLMbzCFoKMtOWFqDoVc3lgAP+&#10;RKJ61113QUq9973vvfDCC9XHhA9mpAGpisjQFnjevHkAWbFlttgz9ayTnY/93IKnqkzEYb/xG7+B&#10;OgGxu4j0DUCvfy+Jw6ZqJyCowSH/N74+/NF/3HX/g4SGXOKGYqUCIzVu9OzbmIlFfxC5ZVqKBIfj&#10;kUeD0Se7F3Tc/DoUCcwkGQwiloOcITcxl5LF27WEBlPxqeJcva3mWcJrkGYRqBTqFjA9OO7w3trz&#10;iVoqZgq5aCXeOtDa/Exjw45YIB44umpg79yDY82DBFOkz3lad6BH7uRefIjVFCEmdCs1HvWCegUD&#10;1b/OvFhNXjNT22YdJRZWenW0N1JyBtgKC4svOfoa6w0zTZtYBJ7uhYdKPZdCEyIS1DUrg3Dr/qwd&#10;Y47nK+ZBtIUwE+hA5MlPPvLoXd9dNadh8R2r5m5Z46yaUwni67sQwS2w3zyHYDsnu63O5v8yNVBF&#10;VdkJs/zYs/e7zz398UB27/q56xZ0nFuupM2kQO8wtKUZvQzqoj1UO5yGI2X/ER+qs+UI/ZAVy9ad&#10;h5/d+2AotmDJmhsWLb+2qXkVsJh7QZu43JhW/dPuwJCeiAYIW0jlI1//mvPNr5Rj8cq73xO8+EKD&#10;RT3/r0WjQlGCeTGk7NYXnE//Z2nr4/l3vC/+hrc6aPdO5U96WoWZwcTqnYwT1lnLww8/9g//8A9f&#10;+uIX8WnyK7/yy3/yJ3+KDTNp7r//wbe/7e2HDh7k+Kfe977f/u3fRtuVYYk/h4ZGP/PpT//Wb/92&#10;JpUKRSK/+7u/8wf/+/c1PE5lOA14Hys4Dz+e+uQ/h2LR0Pt/zdm42kSOYuab7ttJjUEDuEYbDT5a&#10;PEuLCQEpY45y1rBpxmrP06Ju4UC3TKBshHonyIJIfM99/llFgul+qUnTv2ohLE3J88Hp0SkmWJeJ&#10;UWzOlAv5w0f6enowXU7M7UrOne+P4hC+GihNIqgSDzetila7l4WW6CKcOX/0ox8l0AhKrgijac3o&#10;DKDDbq2nSUkyUZuSh7LJcYFoMykM2U3OSpSS7kch1aP4FWvL5hFmcR6BghERUPARTYwTbDxJoG5p&#10;dRyn9XbHJhb+UE+2sFjdXtuELv0KH3eyb7efW59eqwjGr7//+7//8z//c07+/u//PkIxSE1q0g58&#10;GrwmLRtqkz5f+Eiv828f3fPRj+zrOTon6C4olrKOM+7vSQhtHCpNV5HgYCz0RCi+deHSubfdjiIB&#10;CzU4mII/AJbSF5FaiwCiGolaphpqHYQliqBZA5HG6LLCMXs6sprmPR+v0pdlBjZmVUWnHKskWvpb&#10;Gp9MxraH/TF//+qhfQsOjTT010wr4ZepQw/OenZbL0LY+rqqnznUlrQhN6gnZW05LZUraYYMzigi&#10;ZHM9hGVpR4wfFAkIwoDKQwVPXxnIrypBy1gtBILIe6cQTGvc0GbxK3QRUdYKmId6st5h5/BXtz31&#10;zW/PTRYDy1PtWza0X36Bb/G8Mqs21yxGEDRHpnCadrIb8Gz+459ucgiLFrehQQ3/6k0H3uIRCbyf&#10;rxv39Wdig70t/qIbTfQM5nbsOrQ/77asWHPhirVXRsKLUEdjXVItQctxo2cdddzbdCFsuVrIVf3b&#10;dzuf/0Rx66O59/5s8xve7HGnft7rTNqoSdPNjb8uYD22ll/72tf++I//uKfn8JKlS//gf//B62+7&#10;DV0i5ruHHnwIBTPmI8gX5I1MhaicIaMEpXLy7/7u777+ja9HwhGkXu94xzuw3Ojs6jIAdirnCeVw&#10;tuQ89Njoxz7ihKP+n/9f/k2rY34Cj+GteZobQ40IF02jjEiaWzUQ6bzFoFa9QcBXjxIXO2GmY/Ll&#10;LkHbWQg7zW8yjeRnvSLBVO9qWp8FFUbMY0Jm808h6HfisUhrM1LXcENDIBiljUHRhoKGr5LZtZge&#10;/amD49/EeOlGqfHRQ6DxHn/8cQWYBfog6BQbqomZV1BiikxnUOcR7JAsWBjRdip1FX5tx9Dt/EkH&#10;Iwf1KCZ4kqFKj04SQnB8tUKOcl6lOv43evmU9k1VHsGO+o9ydkFYW3KKbdfivGNnZyfcOTZ51CRq&#10;vmxaVwgaaqk9aVPECgvL52gc5VB3sL90cG8uncPlVGMF8V7NQ+P4fYA8E50Fu/fphTZAkaCvubV5&#10;7dpoa7OZnI040o/sX42HL2K6grfpSRqaVfK6j6uQFt6oTctkh933Wh0sqo1cr3bIRdBx2BfBL2zk&#10;aDg44AZC/nxXMdOaSwXGhPxq/prVTk1fnATia7ZQM7atWsXT4kGbLlmwa0G5bcxc1RSiJR+WhXws&#10;jEKYDolCjmx2dOfwoYd3DD29c2zbzsFnXxjZtnfwuZ6hbQeOY99PmsFtB3qf2Tf6XP/Y80fy2w45&#10;2/oz2w6FB3sXJiuR8q6hgaOpUinR0uEmjRO/oq9S8lVCsyzsNKahk5HU+AahyQ8P7+47+pS/NNzZ&#10;0NEYnwORrsbktVHjA898KIz2I4PP7lj0/XvO++pXltzzg+STzxQODB8JduQ2n//eZasuDYfmlR1I&#10;OEO9Gmm8YWGnx/Z5Gqp0Am+B5CNYmLvjBZRcq8EQbqcD8+cJTEMQw98DmgK4HCj7Av0D/q1PBPqP&#10;+i+4yF2xEm2HrOMD87FOOmN2s2jDRwdRXaCP3VAw1tW+YM3qTW9+wzve+pZ3X3rxVUw4AT8KSYmu&#10;joXnb7745htve9Mb3nHNVTduPveiRBJXD1Sjm4i2rlqx/vprb3nn23/69te/+ZKLr+rummeWg8ZT&#10;wxRv6kuziug54n/0AR7tP+9Sf1c7zvuMXsK0GpP4Iw0vGsntnxqImKk1zostUhp+69fe+nOCUgHj&#10;5ATuoB4WzyoSTOszvUziVy2EFT6oTdZGv6q2oywD/0rkeBxbFvEsmS6Wc9ho4pbeyEk1ZdoJ9QRq&#10;We2eG9Xi2QCRDz30EH7ymVNREgADsSlaPXBWKTlgbYrSqnqUmr5maEHbCR1GhRSRJhyguKDM3GwY&#10;bylSF2eIdEKAWZ6IGgPageqo4nFP4O2OvcWuUMl2HN+8GAj0ldTkjBTvhDORCpSFU+h4wGoTuIHv&#10;yJtSk4oZY4HXVA9CTQ1gigyxuSkWDrYd2D96YH8q4Gsom+hc0tu2/5q5zY/P0WlC2EM+92iyqWH1&#10;6khzo0GKRk0vgPaJmhDZi2216yXbljQij//CX5iNVzIsK+3KMxbxAl57BfXWgWrdZkCvlomkS4DZ&#10;8NFQaMD4OyrOLWfb8plgSg5g6W/mQZ46AZOzouzq0cLT9U26/oyOx59V68XjfdkUuF5rVusxvQJp&#10;BGGlC0t3Q6nAhGDIuX2PHNz1rQcyzzwd2L+jvPu54u7tmcMH8gd2TrbvyB/YVXeeY7M7e7dW9u8u&#10;H3yhsP+5woHt1YG9Cf+B9uaj8fhwLjUwnMHwKBgLJgORhBsxyojuzLn+PeE2/Nq+cXIIa7RJpT9g&#10;eorRKWUtCY7acaTlC19Y/7m7tnz/oaandie2P982XEgu3LDkgi0XE62Pj4skD6G3UU7ztGyma3o9&#10;XQjracn7CWz7+I99Rw76N232rVxLv8PMyxhpnTk7S8QyoRdMk68WicFXyjU0xVesWrJk+cK58zsD&#10;QXPSrMz91VDE397ZvGBR96Il8xYs7sYDWKWKtWeWsSEadzu7Wxctm8/VuQs6G5pixuaMDCs4U6e2&#10;J3tfB/+F4YMHA4/cj06yu+Vi35xOAyQ1Xh3/pgHcKrlqGGGQZ0MfCUtozM6kyMcl5mioKGYBJlZm&#10;bdTzHnnkEZLt2bOHMYepFq8L+/btw9Iavwqo8EkWaidrO4hxMAthj/8bvXzKVy+ENYrz4/OfWd2a&#10;eZjfkOOC9dK5DCQTCkdorrkB1+8GsfaiNUtAb2fZE0Bg6hLayIq+gdqAoA9enYkYJCShQACysOEW&#10;UaccY1nFSc5IqKHyKE9LR1nYpJnbwm6eZaPP8wj6D/fydAA0v0htNm3apO5ULxl5hS1Jy1NVVD0u&#10;sfVQXyGv8Fmn8naRl1pjCFFhnMenoTIZmzjma6JOwKWXr0xc6QCyAJWRkJNM+oZHCnv3DfYPZYwg&#10;0sjWPVqnxljSPCvThbCjbuBg1d/b2AwLG29vZYINuEF/OGQsy8abYj1mnfA5XoomzexsaFeju2rw&#10;K1x9TaXVzA2m+sezYgIpBauhKMHBjoTCsLARtzCnmGrN5MPZGrEqXVhP1dagBW85YIGp1gb6oBbX&#10;1vc7y4XUj/vqBVbmYC/ZPstVmr0gLFGXgbCFcjGYDg49crDn/odbUweXxIfaAr0t7mDc7WnyHzl2&#10;b/QfGd+PNgWO2L3Lf6DROdroP9gY2pcI9jTEepuaD/kadzjOaMgtFfKF1MCoL1uJN7Q6LUmj4Tc5&#10;KX8qm/Br/FlTsbByWW36mnH7xmAPBxdw7ntww6fvXPTjnY0mtl44liomM6ML5y5ec9F5TjIRURxh&#10;fhm8adEIyab7gacNYU0fDPT1O08/4ezfU+5e6O+ezwrXNzgWGEufQftoKjCaCmZzbr6ENVwwnQ2P&#10;ZQIp9qybygZGx/BoGRxLucNjAV5naCTAVY7TGe7CTyCuycKDw0HSI5saGXM5ySXSDI24+UIgVwyO&#10;TPG+5WK4t9/Z9jwQ3wmFnS0X5efNwQAAWesJNnvNjJoccQSG8cPnP/95fEQyzs+ZM4chkdn5U5/6&#10;FF6AOI+ch1CUuE34f//v/2Hp+/DDD3/84x+/88478SAOYYTYkz8/+9nPMlMg/NR4aEc/PWUWwp7g&#10;dzrmtletLqyx/WSgkiGHN0kaJgiOsxgYyY4O5UaQKCV8Li4Lqv4QVqDYe7HYspjSzvo6mNYmxGOn&#10;ZwLr0SU+8YlP3HHHHe985zvlLQv0Q5cgpdhTlnf0HPCr3AVYzMp8DNgVzLVUky2bYC7nJfJWjHvo&#10;Q35JI8hFiNQPfehDLBb55ekqlRV5TOu9pkosv0sAC4E5SdhtvZ1dEHZCsSHLpaHBG2k1whCGshde&#10;bzFHuP322/Wy9e87oZZyFQyAcK9uVlBYtD/xTPHf/73nU5/Yl8nhdAwv5YieY7Xp0FA7JeyKp2XO&#10;dSgWfsSNbFu8Yvnb3966clkJ1gNRVwCrsJqdgZYWaif2eEIhTYvFotmQ+ggETIwAybwYelGQ5T/O&#10;qx8ZMtU0b18BH/TVeEt/K7qwiR3RYDI4vGHs0OKjfZEeUxueFRfNjAMjOIUaQX1wvFWo3apURt12&#10;fLPF45KVEmiFplbEjdKOkAqsOpocYnCSq5yn2TNz4MoHXdj58+fTHcLD4b2femz7Fz67NLJ32bxh&#10;xzlQ8ed4k0nbs1cqLX11vdZ+GSDKRSqJ0YIXg++JOkFcsh9yCg1OqGMs3z6c7aw2r0puvChx8Zbg&#10;qm7H6BTMbqetBqYy53JKOEXzDCQQu2HziKcJenDA9+W7z//zv+x87OAKJ4QZVcFJRxsilXf+TPAP&#10;fnesa05Sr4FrClwcEz6E4+mpERhLwmmac9HP/NXn9hY+/Unn618enrcovXZtuSm8cCx3Zq2NwqEg&#10;oUVMT8fzgRcV0HA0lH1cmIlsRyLBSDRMSqNIQe92XXOS6g/iIdsI3KlSOyvJU5j5k9ymmH9bGnN9&#10;IyMHDudeeHrOpnNDv/Qbo5tWNjnFgPEPMZ1NjJIdbSSA+tu//ds//dM/RZ7JqIIRC7q5ZIlNy8/9&#10;3M/h+xwjUdx+4UES12CMPNdffz23g26ZyklGYhLgix1ja4K6f/GLX2QG1wvajSf+4F7frDnXdD7U&#10;lGlPdM0yIw8/qZlIQktnwgzUMynRNM74xYTI4jtXLqQK2Uw5n/MXc4EXXbuLV7NQxtJUx3nAjKcZ&#10;mo0D6bbSuNU3rNyfvkG7V542sBDJYI/4NSOCtykH3VgvCLa4ULO7pnM2jut1D/hT44I4RYokzR6b&#10;/jhf6mWSAZcpsIlums8rYJLe8aR+21OQud5Cdu52qUC8WewMoPcee+wxYnkjMFJ9voxtXBC9FY/x&#10;ccqZUHjo3C2xq65fNHchlE4Ovzk17+i19xnXK5jO69EA+L4h3Fd51k1qVyLnlY2+nQ7qG7bXG2qb&#10;ofrHZxHT9sCv4w3YzErGZd04izCuSTuBRvVUZ81Mls1mclnTDBQ0S5OZVclQI6z/1Z82jaVppflw&#10;bE+0b6SuQZOTUI+343E8VM+1NwYQEgNXCI0UKIfjBSc2kA3tT4X2BoIjk+6uO+IGh9kDbi2BPzjC&#10;Xg3nyqFMNZJxwmMl/3DRP+oguYHDS2QcdyTpZrtD5dBA366HHt720OOjPcaJ3ux2JtbAuOsPTQ/G&#10;vZbhV6uRyNOJxp1JE1bPdXL8WV24OL1mLQ690DNQRwJROZIpv8S5xkl6SYTngUp3d3jTlvA5Wzob&#10;m+YPD8zpPRQaGg2eUXtPnzMAt2rI18hwKtg35O8d9I2MhfqHYFvdgeHAgZ7i8FiIBAcOlzhJ4v5h&#10;92i/MzQaGiLZcGAkFezprfQP+XivkTH/kb7qoaOk9PcN+kfS7lQve/Rgsrenw+dvXbk6vuWC4MKF&#10;+HD0li3T3DTycJNdS/OJsXsmCq5mz/7+fq4yoBGXAVUBJJkEHscWjSBEWLZAZPzZn/0ZVKvwK954&#10;3ve+93EGD+L4/yGBNJ1Mm/HGK5Xu7KJ1plmjpzr5q5aFfZmKRFWUBRZNVlqn4vl1ILRXv2aaLhoT&#10;ZKyXSrAaQ9zwmc98BtLuPe95DyyRXAJRANr90NAQky5FYiaWJp9cE8DIWrZJ1Ka8a9mIJoImliCk&#10;j/FSPJ3CQ8dySZ5Zn3766b/+679Gk4GV5dve9jbB3BNgYaeqB6kugF95HXkhtSxsPVKxt5/hvdeW&#10;Uwf1pdUxnwz/Ejjr5q1x9fALv/ALSKs1AlpxtlKqqo0PHc9fFUoluMPwVaP7dznfvvupv/tHZ/uO&#10;0YqzwO924wjAwUg+7JYyKdeJTYuF7UnEHwuGd6xctfKd72hatjiTyxNFoBqKV4ppAUcKJoxoh2kL&#10;DQVqtfHthEEFAfXu3MX3rSdBbf1kS9m4k8QjQcMTicQLkVBjeHj9mAlt4B60yNPLATeZBpqXTTSH&#10;Wn3a5ZmqiPT1T7Q91yJsC5dVsbRwOYVVhiB3RepSF+YYggRdArGwvlLOdzR2+DPPPf+l/1jZtrV7&#10;zraSux/tkLAiUByzTWUAXfUljMJ5phgifo7fLeLSnjdDMREbaNNSwo6vPZ2bfzC9vNJ8WeeyKyO/&#10;3q7FpJ5wbHM61SP9a+x5lWrWT7CranX37u9sfeo//bl9G+atX9R5LuuZcjWFipDR5a4kAhGMkHqH&#10;R3bcv+v5xx/f8sBjV+7vufnw4cjqtal3vCtz3VUdaKDOyDZdFrbiFlDALeR9qZHK0EAxNVop5DEk&#10;c8vBGgyakVKdvZkESoSWKASCpYamQGt7pKGJERTmqRiaZhg3jdsaCTnQYMhIAntKmCHOM2t/5CMf&#10;eeqpp/7oj/4IPcBf//VfRwTHsCOn7MzUjJxE0GVGoLPjteZXfuVXOMMUjF8/LCiY7iet5NnoXDPV&#10;9l69urBT19CLFNG4IqNtxJav0ux4AnhLOEbQgbkfQID0GZei6MKysCPslnQVrBcPWExS2gDx4jJl&#10;7CVuiaw05Qth2I0zwigkpsOwWJQVlzABlwDBPIjpnNC1lOHGG2+k78lKySLs429GE/CE/ZPcZF7D&#10;Q0VJyh2YZS4tkJ3AvR3/o09jymMhrDUYQj8EypyAEeAkrXl4a30pe5fXBvjTs5wznmeIuxPEbJ0o&#10;EHsOlYcG0mOjIb+vFSfk3iKd2sNfxvTMuUYCgcP+wGBra9vGDTjZgPPHUKwKLx+oNQ/bkjVM86eW&#10;HGpm6guc4UCrEaUR6qL8Vo/CtkDJBIgNQEjdSDoS7Y3gkQDj73RbdrQpnQ9lPAqYNmYWhF47MaZd&#10;LnbJ43rYYklVMOFXe8Y+WjVpt/o2INUCZa7Fp8Crfml+dARWGjLnKgYqbsodfProwHPPdEVSyWjK&#10;qRQITeQrxBzcfx6z+8rRSc+Xi3G3GvKjvuePOr6GgC/kj7iVQKlMfArO+XCR1p1ONx9Ox/1tC+es&#10;Xe3fED22o53AeHIaG//Z/Wj0Rj2PBCOje/t6n3IKwx0NHc2J7ko1Y+woq0G/L+IPusXy6J6e55/e&#10;8UQpWt6w5Y4lq6/PlXFT49x6R+iNb47P7y4F6JEzsU1bF9YY19ONiZnsSza4bW3Brm63e76/tdPt&#10;7Jrd3bndvs5ut6Mr1NLmJhqMN1gTwsgbaqb1uazCgx2dNIPDJaHzygiPJTTarkePHmX2BJ7ip0+q&#10;gFIPYLTZtWsX9BCmXXit+a3f+i3FxWXYVEyZqQqzZ58zG9pgWl9qqsQz0z9npCinLJN6LMUcqfnb&#10;MkMS3FtB5FTQbarzVpqp9ZymZxJrolWjF+bjfUU+8QuYoLewsEOHD7iJEwM2Og/EqghOwQ6gKhsp&#10;Ab5sXAW5kpL+Qx+D0OWSFBm5hQNusfSPoJUVakz3vaZKL2AkMKFfgSRhIG32y74KpnBejdAGP/VT&#10;P8WChLUBsbz5XlpOCJPZF1dtG/+Tnp2sCY/OnIpgPegsXem86e1zL7ykJZkoFcpp494bbVEyCU7P&#10;2eQxXcasdmgs+YJZAlmpul320CrUcmhFUsK29n8CtcK1ulHtR+e5BVyIfa5iwnGA34vBwSEOvHVL&#10;FXumsZTnC2NslNYp9xp6Stb75Vg5q3NpEyy2m7pefYNR67K/umRvtxWuNKpwQVvb7LPGlMx4lHd9&#10;kaiv3SkvDBSWhArL3eLiSfdAcfGke7i4yCkuDZRXOtklTqrLyTdVisFCsVxFOzYQdwqthZG2THlO&#10;Yt7y9k2Lw5uaZ/HrKRvPJ33QOJShSbgsd7wmZDxj+AkEWw34KvjtDZWckZ1Hn9t6cMfBTKl93vq1&#10;m9dtvqR1xXpn0bLCilXOvLlOKDpy+t6CgZTWbnR2g+FiKF5ADSYULSbjldmdGgjGCpFEKZoohyLM&#10;Pl4kFbNPG89oCrabRg/+xOHMBRdcQLPBcgu24txzz0X/lVUxxJCGIHsL/NSDDz7IxAd4RXNAgxVX&#10;5dRydjvZNTDtT36yC3Sy87fED03Ncjma/yZAWzvLvoQO+kl/kIlAqkCk/L/yIAFlYYJ6DgwsK1ZJ&#10;ByQDmCIGBZvyCyRg7hdDxl0GEGSzwhMAVsATJCsCC7qZfGGShmILR1oUwrHl0iyE/UnvcbzXBRpk&#10;ZCOMrqfXA5GT/U1PZf56u82bN1911VUcYLKKXqwdBz3a1UB5y6DLVYM3vHKEH5lSBc/3bunSK5xr&#10;rutctYqAO/2lUjpIhFqc4U9fyc5Q6ujoGdCG234DVkGhmbRZ52ipU8ORHmDVKkiLIrve0KJLv5IG&#10;WOVmUqql0bpYI2llRatj6+3to+FxkkcYAV6xODw0fLjnsEnwYppelmH93Dxo2id4l/wFWIWw1VzV&#10;VOobjDqmatL2SntsEa1dVun2eghrz4RwV2kYmmoxX8mOhZyxNie1oDq6qDI2d/J9tLsy2V4cneOM&#10;dDujC5yhedXhOZV0lz/XGq22R5yk3+nIZNqOjLVUW1cvueraOdee66wwa1S7YHu19oVT2e+m/yzP&#10;AY2cuuDiDPcfRiedduD6/BEH/YHA2L7+Z57a/cRQObx0420bNvxcNL4qkzMBSmNhZCfGesspTdM4&#10;aPqlnOoOg7hN10AQV2SF6Kui5pmrOhl0kWZ3UwMONsSYtqETBGVTrJSLaONPj4B9adXbTipGhglX&#10;es+QqbhQfMtb3kIsMcYrO7B447l5IG62NH4CcDXyWyHkBHw8c61jNqcXa+A1B2F5dXkesJBLzKgU&#10;T23IH2lhnwBVqVZLNxCza1GdHieNBWAE8BQ2S/wWf6rdC/uKQxLpBXpgU2KxX6TnT9ADzCsu6IhC&#10;JLK2fta3078OLEtKwcSBaX6dkU0ZkhV5Ws0/ccyvyo365JWRUL/uda+7+uqrsej693//dxbillDX&#10;W2ulZGqmFrvYMNOGrDUSdrSls/Fw/sKLGq68pqWrY6TqHKiW0wyHJzzkYf5vPAkYvQBWTfxrqFNx&#10;9nbZA6Llz3qak/KI3SeNlklsupEWpeaHWECejMGg/Onxr2PjcgCDkmtMv8/hoVxNjaV0I+lZhvX3&#10;1XYaLSfVhi28pjFb5tUCPjtJ1LdP25aUTMDXrjyPhbk2PVQbTFYJQXI5f2CseHgk2DPWdGik+eBI&#10;w7T2Q8PRA4PRg0ONR1IdQ9kFmdT8wsg8X3Glk5+bTbUMVzurc9c2brk4cv4mZ3FiNGp8dMxup7UG&#10;apFtTCxhz72xcYsBwijAv4aLldEXDj25df8zGV9wwdIrzjn3vfH4JU41nk45qaFKMWMUehj9PYch&#10;p2eTsgx6R378mfhifl/C7zT4ncYZGbRfBZngWttvvH5EfU6E0AkoEBlfzNPfREloxGboA4zqzHe/&#10;+124VQ4Y3xjxGHAYqeqjpmsaZWBk8OeWjo4OZgRGV5FEVj9h+iWavWN6NfCag7BM0rQzwCISAVRV&#10;+AWO4MpKbKJFnJbymV51jrddWjA5ozTDGk5wmelW6EHwTmSqWCi6DZM6Ezz9QdZdUi2lqJwXI2vY&#10;rH7DZ8F74d0D5Mqx9V0g/klotQaVvOhcekeQpVQLeK4w9HRf6mXSq97Ik6fwODq52LV6RDKDjzvt&#10;WdWAqc+HWvO73/1u5E3f+c53Pve5z8mzmIyiNCCqBorGsSy9DNYTmkDHptP5K6Uli50rro1vOr8Y&#10;cI+UygPEJWXZNN0XZAVhCNRSjUCl5qXPKqbTolLpDwhxWqpVyFUgUsoG+nZqdbQ06bTQ8DhDnrwd&#10;NoIYKGCmwNbZ2cXr08hpeaz+GhsaW1paSCATB1ojrYKCZXPZVNooyUjphabLL/kzMVgFA5VZrdeq&#10;MUhJV6yt3siqENT/WV/bx9aeDw/oQadpWducy9YnLtrobNxUWXNOccUG//rzJt/XneefbA9t2Oxb&#10;d25lzbmV1Rf6l16SCq/rG1rojKxMDc8/ku7Idy5vv+qy5GXnOp0uVjcT2KATHkym2xhm09saMIxr&#10;zaOicUZjaH3iAuAIPBHPFUee2vX4vU8/OpiPrNt02+bNb26ML0dB2iRDs5nelEOLxiifnNYIazQi&#10;b6wgBgrx0cs+7CGNSSQWhLO7MaM0tUFU4CprVEm5Tmhao29a4kBmKoxOGOxigb1hwwaYV64y4eLq&#10;1fIymkClLQB+3bp1K8eXXHIJ1iZWD2G2J56yGnjNmXPREGX8xMYkapVKLV9lHbVarUGxWce5ybcA&#10;Uz5sE2gASIqsn1ZODA8meKZ8ec4imfQEBBTwZAmfh88O+g930ZHoTjUQUCwK7wqCUGwpIJJGZC35&#10;KCvOS1YrFk1IBTE3GwACbyD4hBLNphIe5xu9fDKy4tGUypLKlAosO4EhU4PWyVPWuF/5g+pLa6k+&#10;xiktwVn88NZoSvGV8YCNO0CtPbQE1y8OVRGzcwdScZx7wwWV8JlKBMlKHMXXWCOx4Yo9hyv9R8Pl&#10;KmEYXdJPKzrXaNDt8btHGhpjy5b6EjF4WDBbmZg5JYNlrdReOi3SFrDQ0CJCvku9sopUDrTi4i1Y&#10;hrHGg2bAxbc2DBc6ujqWzFuyuGFx03Aj5lyxZDS6Oh5blYx0mGrR4hAsK4+tnl6NAamCyCqJ9AE4&#10;tpSqRd4qpJIpZb3ygCYPi1xF/0u/XDotfA46i8y5zFcI+mJtTc2L5nZvWZlYvSi+akVy9erm9asb&#10;1q6aZF+3smHdqmP35IaVDWuXR9esali1KTp3zdCQr2cfegntqXC40rW8+cKLk5dtcRZGChi2VcoR&#10;DPimGSXolbfV2Rzqa8AznTRE6vDwvt6jT/lKI12NXY2Jbnrbtn1PPrv/hXyoZdmaWzdtemtDbLmv&#10;YMKjomswOFQ4uIfIwcElK0vL1+B6YsYGq2mbc8n5l5wUK7IkSyODZtFveBGzvWaPPdstTF/r+pl8&#10;F06flBO7JPYUtEpUAlwQoNiKnwEW5NhyyX/Rm970Jstea3hnDv27v/s7yFrGHKwjpFpmh00NUFP1&#10;yllzrpkar15zTrWYnoF0+HgDeTDPSWovUbhk8VbIfmJspXqCJmA56eSA6B3gVOgrXIpK5i51Ak3G&#10;QA2BWmZ3WMzFixcz+wKJVB4t7FQYDsiNM/IiJE1zgC99TNnyK9qVPKW6AIoFQCMOxo8dXuskKJHe&#10;wrTa0FS9UTpDQhvgFTD6+eefT2fmwGI+gVcLO6b13FOc2JbTVrgtgK2BeiD+ve99j5GO5vSGN7zh&#10;937v99D611Vqg1/zFdxQvshn5UNDw0Y8t6hmsnTy/oqbKQfKT78Q/dePjN316XxvH2MyUbUaputU&#10;61E39NS8+V23vi4yr5sIj2WfW/KHS4WUBlM1Hj6QXVTUfwgRn6QUoy9SlgRymsGXlSQBCAsc5EBN&#10;2jS2qNse60gcbkh/YzRz/1i8NRa8JpralDvs7PXUY1BgMDiYX+84i3IBmWt9yCPUXNVZpMNjVWhU&#10;80LPbFLpsSrjUlaR1g0nFcLRxrrjJH/SI5Ba3HLLLSwqAM6Y72BVh7+HUNDJpwtA2mAAncgpWtYU&#10;XI7Pb3zclipukARHnG13Prf9K99aHI20bHTat6yJXH2us6xhjO9XccJw7egQxWv513ecs24Jd4p7&#10;3ww+rlTOuz48nTn79v1o69Mf92f3rp+7fl7Hpue2f/mZPduzkYa1F7xlxco3JkKLArIF4h9/6cln&#10;89/5SnL7VufmNzu33GEC0GKDOSPbdJ1q1aCYnk5jhR42MUJY/cZmpDxneya+SsZ4emGHpTa7N66a&#10;oWF6b2bBK7eh1foP//APTNaQrwzmF110EQa7iNpQ2Fu6dClBDTgvFKtFNQ4rb775Zlgn5twvfelL&#10;V155ZT2FwXBnLUOOLdOsU63pfaepU79qIayFffVYhJOARZxlEBqOxRPCUCY/mhrn66mdejsSoVuL&#10;dIUjrb72sRWrRqyFHUwq0IE00hkQMuAMDxWkYG4mmbCs8uQMzufWr19PbzGu6sNYFhjEKUmrpkA6&#10;jDx64O31nnvuIS6zkK6yJYHE2WKkhEt4OrGe7Wyql7JY4ViUdux71c++6sD2dhWbckJJ8mj8PP/V&#10;X/0VrqZmqo2eynyOZ92ihYTWISweiHHw+7//+wxzf/zHf/wzP/MzLFT0OSg21S6bgGM3TA8qRV+I&#10;PMqle+5J/dM/jnz7e6XRXNApdMQCuRand3H18Bb/rsvcR88N3NtVfi78Uu1Kb0Fjxu2Dzc33FkrP&#10;LlzUeM1VTYsXZPO5UtWtuOFCLqUy6FsLd0pkZtl96Q9Imq/WxUvRirTBQFhNG2kIqLkKGQcjbtLf&#10;2NTXdORzPX3fOdI6rzV5S0vlYt+Bym4T7SKThRExyDidxUkB4oB0znQBudFQ/A6p9KhzUUvyKEzO&#10;tsfZ5sqBeFYlsKBWIFsIW3QvZ2B/cXPDivH1r389HnCmbDzlyU3nKlOwp75y1heMFHJY4vn8aefB&#10;f/vBI5//3lXrLki+uXvuisXBeS14hi26wG7HD5HOU/HMNLudvhrIO8Poj/jLzpE9P97x/Mcrheda&#10;Y43BSvM9vQ81JVYuXXTTqmU3JxqM/6Oij6hrhUA1ztLNQNivhV94xnn9m5zb32Ag7DR9NE39wrgm&#10;QQxjeEPWVMVCLvzlu50v303ArcC73+NcdKHBXrTICgtbo7sd5J/Z7RTUQKFYCQX9h3t6v/rVrxJh&#10;64H77tuwadPf/M3fXH31FfTi++5/iGhbhw4cwNoar+of/OAHO9pbcL2NuGxoeAzy4h//8R8RazY0&#10;NXHw9re9eUJ7sX8qFKCh0sWgV50f/dD5yuedXN659U3O625kbVJwSqG8vxQmsOLMbRrhrQqvMrZy&#10;QguNLO1SP2UIFGkQ1q8wUo38qjrDKedj/5K793uRdVuqb/sp36rFaMedBt2b1xyEhbmkpRLxFcxx&#10;zTXXgBdlJa2PJ+JHgExAVoyRPqHlsSwaOLax2TSiJ/lVPGXoUjghxBNM5PUIWAJ9oUxS8jgWfGjh&#10;wJha2ahtatwo5okzFJv1IpFjEZsi2wWOM4tTHu4SeQbsYDpHUeHJJ59kRocZXb16tdqlbcR6qfq3&#10;sLhh0n40KcKTVB10QnnQl8AXCX7yeNbM9cRTl9NPhLCqOhqMVY3auXPnf/7nf/7FX/wFFDuOA5Eo&#10;Ufki1O0QcOwLMDYQfFWSyr17nLu/UfnUZw49dP/+oLsx5KTipcOLnZ5Lg4cuDTy2sfTDuZXtQc8V&#10;v5UuWgjb1xj/UbG8dcGihquvali8AHcDxapbDoSdck5QVTBRpbWaA9Z4CywuHQPxmlINl3Y4G4wm&#10;x7yOFLu1mqopJJTzDW5TY29T7xeODn2/v2Vua/zmxuIF1R7/PqOEUCyZYKy00izuEdL5HDOFeQqN&#10;RMZe/NLsJawgGTkLj6rTqTAqMOW3KFydVP2CX4rEMo9CUlTZYvIL7IaFpcET2uDlIOwUAWYJijRp&#10;azNaklU/VK7L4mPE+fGX7t33423XX3BF4/VzfB0NDj3PdYCufE+0nD1WbyanolPXAV4tTyo52Wop&#10;6padgf4Hn3zyowf3fp9Y4o2R7nTDspXLL1y57OpwdAkf1KDGAMFRs8Fq8tRB2AoWl+GvfB0IW2mM&#10;lN71ntDFFxDcBFX5UNlJE2vBV0pU3NkQBqeiLdLbUda/89N3fvhvP/zs1u3hSIAQ4n/+Z3/Os1H4&#10;euihBxnSn3xyK8uLtetX/fIv//LP/9z7uVQoFZG//emf/MkD9z/M2mPRovm/9Zu/+a53vYsxKBhw&#10;CUSMfW3AxVOMF/mtFuHeWBTqlTiDbu1Xv1jKF91b3wCERdmZQSNUxohwhl66nl2ekKVVdbCSWEtp&#10;WbZOsNXihHrwWkMjjm8Wws7Qt5oimwkso11MwBQCYWFh+ZC/+Zu/iVG5lPPqmVd9SG0iriwwrTXB&#10;cQ7y2Ier6ZAbyEAgBohDMGUWeddddx3SfBQGgK2W1JSFDRuiT2AuvyBd5NFwS2o3wh9s1oWCqFxw&#10;wEMPPUToL/5EzxVnpZrXmcLZ0FZEIQHmDK0JlHvQJeBl77jjDrG5ap3T+gCqT4vwLNLlobwyZQN/&#10;33nnnQQ1AYL//d//PboQ08r/DEn8EyFsPcRXD5eiCJEG77///iuuuOJDH/oQll6c9BRAa0ujY98O&#10;FVm3ir8CJiyHKXTXfudj/9n7Tx95dGxgdTRQaigPLnR6LgkevNJ9alPxgfnV7Z5LoHGjhZq/IINo&#10;hxPhe0uVpxcsTlx9ZXwRELZYqAaKAEIsHsYtmGsr7gAAdO1JREFU9wUKBWetgZcMv7gkXVVhQQAr&#10;bQbAyiZaVO+odZFwMK9mlA38lcZgS2Nv48jXhlP3jjR2NbnXRFAkOFjdRehzHhgMGN8aZeKno9tQ&#10;rviDpivJBYeUtmn5/AkpKwxNYvGs6j6UR4ysRBB2FafuQBo6l/QHVGx+5U6E8qNZzsoNGR9dyQ7T&#10;Ez/BFAoDU9k6miqXiRD1mnYOPr8v0zu6Yt16Z44Br8w8BFPiF7mzDyjCx3r1OuU4Q7rqyxcDGUAx&#10;63P9peHRR39434efePwrDbGW1csuWL3+N+bPWxGKdZjvidNVAxjxyZQO+U4yhMVHlh81AJ/Lg4m0&#10;lY989evOV75ebYgW3v2e8EVAWIZkJ1wShC3GneBL/JWeFXV+NhbSDFZ+32OPPoqeAJMvHBNz9PkX&#10;XOAhzSruWO6++2s4/2GAYp186aWXXXDB+VBcXHx+2zY8KmLowlDJmHPpZZcxC9fXgAnTjVBG40zN&#10;uvDF69+9x3/3l/KFYuR1d1RvvK4UoGlUwwSsnikIe+y30HDKyCkiQ4M5Y694sUnTT8pniRMh5Pgs&#10;hD25DX4qCAvS+uxnPwuEZUr+y7/8S/RXLCp9GQLSzqCCs+KNXv4FLHxBrPlP//RPwDtEErfddhv9&#10;BJdYCFIFDgQjyBCVGijVPXv20ItQJ6WpyfO8JKcSkoqaYtqmzQGFSb9t2zambXrdli1bpLqAEiqd&#10;DTk+qgikf+CBBxCLgLGAVji3I43A+iuvfdUDWfEKlJDyfOxjH8PDFJTwhz/84VcrC6sGwK9WKdIZ&#10;wJyOdRH1zEckQAsRtKHAXx4NF6ulkJFThspMXkEHdZPvfn/4Yx/d+fUvBXH80xYsL6z2nVt94ZrI&#10;M+dVHplTeN6R4LsOvGpsHIxH7ytXn164KHblFfHFCyE2C45bcIIRdDfr/K3S2AQ9ZaolVxh8OxqM&#10;9Fz5ldqAhjMt3khvdQykHStdAqNL7TpNoZbmvpbKPaXK46VIcyR7funoioFe9wCm3yivAmGNQMOo&#10;MOArmKisRq9AeJSSyOJQv9Jk0DLSao+JcNWwy1a/dpJSBOURbJXOAxVuISwCFnoZPm7oBcrn+Lep&#10;vhpwh35j8hm3gKY6gzEj9QVrlOjBJvCsCVDhZ0XChBScZWGPv9ZPSkpDmQfKvYOP3XPfvz33/P3L&#10;Fm24/OLXL5j7dj0Mrly6lB52LPmrxv3aSVQkGIewyCZ8grDfMBC2Meq8+z2+Cw1kwusAOvJoEMDC&#10;UrKTUiezmU6ogWKByBFeV/V6rQIp1m+cZBFOmmJ+POWklegpDZSLFeMJzUwP47ZldqlsP6hngve9&#10;+8tf/SLze+SWN1Rvuh5xAGuucMn4sJ6xzdJkGuo16R/LqtSfsTjH4l2bCeM2Y6nOmznijFEkmKby&#10;84xV72nLSKyqVAClomo8r3sbBK31UcCcKgRpJa0SaAq32QP9Wb+ZwdGTfiqZQAPwTkqxMj3hEmfk&#10;YAhbforBJfFPmptlzS1FWGWoiV/+BAQZARwS9SqN1CFExPKnXCPB1MpNvX55rl5ZiS04sOV/+feq&#10;/2aCRORDpcm7pxwdiNx9efR22r79DD3Y9mqqWuMC+AmxNbQfdQIPDR1ra3KqZxpU5wFSBrRyNRNw&#10;BtavDb31jSs3n9OESX26OGSAkesv+nHeXc5bxU1j0eHZg6FV5x3jMqrihKo+7IhcrHNrCjDGA6bZ&#10;1Aj54tbPq1xVUCoZQqmlCQVyIOaYloMgntUUatY4ykA4QHhklGHg8jmA+GfDlOHpp59hBSXtF27B&#10;mHf789v37Nm7bx+0xX5uZztw8EBv79HBIeNCC+ZV/joomOT+LLEkNGCz7gvUC4SzpS9rZoTxzXYH&#10;HsolwWIpJFh8rN5nR+0Z+ewYQItQYUYr+YsEpq0m3SEnW4Y0w01+EMLPNAXjjNT885obV2ekkmc0&#10;EyZa2g1rqda58y7avPndOH9dsOD1BluYzlPxY3aHyJfOBw3nvMKoeNMouGUPWGDSSkuVLMFOyqhC&#10;+kpw96jBmjWRLOtn95NfA2BTRZEwbh9MBIwXd/FHgFr0/jnvhjAd0+ALqEW6xBrITM1ShZIZGd5p&#10;DQjW0K6R2r6Czdlz1hZ0GeWgA8CU3pDB1Rldtgi2ql1aEVw9WtW4asocCPCmtgXX38VJm0zG4hqG&#10;p9HcT37SM6s0J/99ke8ZKaRmdzaJVjVfasq0f4qvko22kJkmxamId1t4TZ/ikyYQSBJ0ymmAPFsB&#10;LoVurSaDlPxEiVmRrizBDa3l/QqqCq0q3hKFJHNsidgkhDXSXk/sO0F8ICJNr68y28leB5Nux34a&#10;ix5IL/GEfdZUNkyn4Pue7EfoZW0/tweoXb7xjW+8/PLLAXz/8R//AeDT15+qPHQ8rKe46kX3NhTe&#10;nLbo5ZcmX//6rrlz0xnn8FgpW3YT5XBTNpAsBBsKvjh7nt0fz/lqO8dZJ8FvwRct+RA9Mgoah+xG&#10;zXY8bIFVP2U9o/htFIx2hfK0CHupu4AvEb4DPVEkRaEZkMorsGGliy4Kv9rQq37qqadAr/yPNSGQ&#10;FgjLs2jGeIfbtXsXORw8ZPwWg2iRsh08cPCwidhlYnqRP54xWCsqDLL37qYzSodhgh8uXbKbdGnU&#10;+FXntvVamC4UK1yrq/brHPsVPCpkkt1bIkyy80gmOu7wh1wnANNqgEfIKLwiAUQA6EkAvWUhV+Fj&#10;T3Y7nM3/J9WAQRh8sXi0a+3Kqy89/22L519WLcVLlZTjzzs+9D5Y0tfsHGBkT81WC3ureH0oFJQr&#10;oYg/GKbJcILCeADbwArjPGt2PwU1YNSh6cSwin4UgKAKqPZKsVyAKnfDyPUNZ17kP+MRETF8NVfM&#10;cSYQDvgQovkqoF6OlazkFPllLxNTbfxPVrwVFie4UmQqrhRKlUK5Sm6wE8TOwEENGgTcbFvf9LT7&#10;XqbRCmiK8xK6sLCn3vhHIIH5moHLMlCcEW6RzoBGVBFeQsZnFEX1qvULO2H20p/8MqNDJiGC5xhF&#10;WBQ3tdhisysMTYoW3lkGqB64vDxhqdy8Sa0MdECOD32FuiqmTmTCE7mdXwln5SELJMr0DyDAdQCl&#10;YkY3Q1kgAJyVtTWbRKU6Q+NDIQGgQD6kxwkXN3Z1dcEICt2SA9mSJ7oEQIcbbrgBKzHB3wn41bKw&#10;apr1f9Yf65VVCSKGtUTTW4BLwDqAG6TSPIvCnJpZ4dQ/xXbmepUMaoaapx7EUPL6qEbxZacqnqlF&#10;lOPM6IISPyA2Fqj6EnEnkXT7+48OHsiXM9WOgG9xtNRcHCIKTdaJ5vzJXCBpfusOxkKRvb7gkaaW&#10;wML5wcaEibWIjwPiLeaNByt5AID7FFNOgSkSDUPKo9bfhQdAzSbcSZtR4GKF5pKAQhwqBwoXR8CN&#10;kf6xcm+5K9/ZXm5L5VI7CrueG3t+xBk0q75CKYeVhHE7gOVKnuOhkZoJl/xqCW6qdVmcSkPSwk8r&#10;QLtZLXC7/hT8lRYvt2stpz95KQoJUpdf2JdBsZN+GsOevISLqfEyniM0j6rxlrHgWQoK9qiWCgii&#10;DevNZUZ845LAGAnNYthT3zHrn1g2AUi9WAZuKBKORyPJoD9aKgA4jG8qEyEAdW4fxBLUmueuynMI&#10;cKSvvOsFd6DXWbnGWbXaQ5MzJdBnpWPahFE1MVoMRXfb9spz20tBX2TNaqez3a2Ugtm8ky8GKsVA&#10;NYtmESWc3U96DWRzuJfxlgtl5mXEK5jqohoXyBdAndgPIA4ySkL8SZsxKcsujQXtP87jvxDEykmz&#10;lwjuhQNNHZvxADsIEpiPWPb2En8GAMI0SwaQp59ynn2aadRZtda3fBnDBdQ7Dk24c3qKT1P1MgZA&#10;qYTZsPOMtBIbik8FaTC2y7URswODv+RpXGKcl5YXo7xwLckscWBnvVzBefKx0v49bke3s26Tr63Z&#10;k0Gd8oFv2mY9p3dgOv6n27VCPR+jL4dTrX/+53/m/B/+4R9ipy/jKjsFSnlOZJsAn6ZYPdrmNtVC&#10;RF8abKcvTUtCFIt501133fW+973vl37plzij6EQwVVokySkmNNV9992H4uyaNWuuv/56EAYNy9qZ&#10;abWkksiREJACZPzoo4+SA3FBkGIDoeSFQLQu8zcpYc7++q//GlzF79vf/naao7C1zbleLmAR6qT1&#10;XE9Fi3OVnJcqorTAHXRhP/nJT6KAiN7tq1UX1kIiK5QRstfnBvzhUAzP2OBXfGzxHYWujt2QGfrK&#10;LvZcvkDOyDGJ6UQbDKMSGrvrC/u+9ImeZ/774PJy9uaWgTWphxdVDuUDeeuFwLRDb2blTC6Se6ha&#10;3TZ/TuzSc5oXtldKhNEqoXiAwoh0TKUSQyFFdoKtJbLX8povqGQMZ4p1LD0ToUy1ZMtrSiBFVpwJ&#10;RgLBQmRBfsHN8Rs3B87pTw/c7z50v+/hXOtIMpGMx+IEpjeDphsKB40dWDBiVGOFSgU0tTBTCA8e&#10;pBURt0gSQjIt/Q3Ir2NeSUBKWSHI4ExSC36RP8idAl8BFIveOU1xKrHXVHSHh2Qm2WBmMGqjiEYK&#10;4xl1yVOngwqlkQR69BkkTjDA6XypHHNnZio6/hFvNmV9DZScUb+JPur5da3kq0TfQuXch9F3LVyB&#10;x+Qbiy7zt6TDJ1UXFvt2Q7fJqVYplwl96avlL3210Luv+o53xs7bnGYmzpbCAKEgsLuYyAWzsx/0&#10;FNQAvdnOrRrcOMNgopOcYUhkSGFUZLBiVGRc0qAkxVCtw3WSMxq1RBYotwBw0byGx1xCujIGegv1&#10;++8d/uF3A/FEw1ve47zuJi7jczMMig7MqE4LiOLTn/40UjWiGqHqhj235mtU3YBA4NT3vOc92N4Q&#10;TZczTASI5hhF5SKJQov+wMyGsA4XXnihMLHpT9TSrDnXyW6d9chVzxL4ADvyUbE6op393//7f/ES&#10;ABbkkkzIJa83NMs4eNWxJlHlaelVj48xm9q6oIw4TuEDtXL4V6LVoSL5/ve//xd+4Rd4ioLFK0Ks&#10;ugETOTYo3/jGN1AuxCns7bffzhxPwbhKPvQfFUP2NIK8tDOaHVJd2hktjAkbFQXkwionhaE5cgDf&#10;jDc75L/AaMy5uKpeKomArRa92stD2PoqFQsr2MEvzwXC4qrsM5/5DF2CZ+Fh6mR/4pOR/1Qrk+N5&#10;FveyEXIQ7wSMHfjHBcqvWrWKe9W6VPOSzlgoPCFnX8GXHXT+49+f/djf3+fvC26Jh5c7O9vKu9wC&#10;U60BrkZ8BXwy6gKGO+iPBw5VDuUWVOZdsSa+aN4oGiW5ItqvR0aG+C5Sg+aJ0jqV/ynpvNJ+tNqW&#10;iyurBS61GYvLObDjslq1lmelaiZcSsxNL7yl4darmi8/OtrztbGv31u9v9yWQ2QVDqHqamAleNXT&#10;egU9GxtEEaVaH8pXl8QLmgMEYdWipJqi7qb2bKcNJeCk+FcRscBZhVOm2cMfC8LikeB4PtzLpDnh&#10;9jDV932F5Zm9/WTVAI5BTiaELZVzrj9C4UvGBp4Rwf/Yfc5XPtf/o6crLa2EvgtF4ywXnUIRY8AS&#10;+il+THtmt7O/Biz5NeFVdr8AhzFw/kW+N761Zf06HNMgNMDqoeoEGmfqpYGhIAqcPDK2M4pCqfzO&#10;7/wOmTMjYHCMthtDJciB4ZeJG/4CKTGjKJyX+Cn+5C7MIeD4sETHXpnZRC5mGX7dgHuGeCR41SoS&#10;1MPW+mNFq+I7MTnhjgARvJRF+FNQVYnt1KXJUmfs/KplVn229XBWuFAZ8gtFD6yBB928eTOKBLQY&#10;+ywpBrAx9VIM3G+RGH9YoFjOaCGo+V4yVokApD7IMTwuG7kRR4QGJ/sYW3K5iWU6J4gDFC+Iau3a&#10;tSqY/VX+9X1mSmjlJROUr0dgwjQ8iz5ArVK3rFl5Ft1jprriWZGP6kTUIOiQz83aF7AIG82n1Bfn&#10;RbQIfhl843Pzxs492Do65hzYPdibSqeKwYFSYrdv3l6nfa/TscfXts/HAb8d+5yOfaXkIZT7WhON&#10;S+eGmxoz6A+YUMRjxkGsR5MLN0v/RH4tOCMhEasOqQqwmgLFcpvSq50LU8pYQeCSYmvdYr4IJGTB&#10;nyw0rIquWhCaPzg28Gz62b2VfaPlIUY67hKbK9cHXps0EcKEPsWzKn8r67BUqz63qkut3TY5rQlt&#10;87NrKvVc8bvUv2RnLKJY1Nl+eopb0SyEPcUV/sofd1IVCYwCQdXQ9xUTSSHrR4MSwi0c8wfjXZ0B&#10;tMYYreOxckOyavZEtTEWakj4Z/ezvQaSCScZn2Sft8hZvqq8+bz4qtWBWNQTv1dBh9EZU1zxeGIG&#10;WMgUQALDIGqTMKkMwgz4BGIAEgBMOYPMiqkKd5AIcpmqUDtkiMYtPdgXz0hSRQMm4eCFSYRiio7h&#10;YFaR4JWPOS+XQz1lWI81ma0nsLAQNoJ0EtPbuVPzooWbSmMfyecUZJkwR9rnanrmF1RH2DoC0EHB&#10;4hsZJCFfB/KrxRKHFgPWwXwbChPSFDD6zne+E7YMOCt5rlAIj9YUzi8wkV/4f0Kbcjvul4lFpNmd&#10;9Jo+USrgRpQNZoqFrce7gjVs8pCA9AEwhKsy6hYWlsjRr1a/sFO1OYE89W1GBPy1scxF+RhlFWLP&#10;clIfUd/IUuDH5lb2DVecJED3R98o/uNffO/xB46EnM6gEy2YwJJ8V+PAACTpMf8YyeM/62g5tLN7&#10;1cB5V7R2zAmNDPemh/sy6cFs3oBFMb6S2kvarhZCq7MhBqSvYvLzcLbamOAm5ZT5l0hQ27qAifGG&#10;oD8X7h5bcHPi5gsj5+/v2/vV0a/d69w/GOxFxuSBScOtgpnhRj0vsxGtxERLcElFkhUXWFPre0sA&#10;68BiWR3bauSAt1OxJTwRzUy/wEaNjkOnJsDsCTjVmvBF6rv8tAasWQg7reo6/YlPMgvr6b8aCBtw&#10;8xVnzNPTbR4dgnEFEzhFjAPN8G5cjnr28WhNzqB7pdNfu7MlmFADeHwLhpymFuN8Dw0k7CLQnzX+&#10;+WaIfAdgyKga9vTnf/7nGeT/x//4Hzi7ZMxEpRAv9QCGD3zgA0zc2OwiAQbLomOGXPqP/uiPGGyh&#10;bAmxy8gPwMVsl6EVBPySVzhjnGq91llYnKeKhdVkWc8v6lgzruCa8IfIHksO1QM7+42Fd+tZWAh5&#10;dErOO+88q2dDGgmXyZBZnEaGygEtBrUV2hOTsZgqbdKzke6gQhBxTMtj4ykYwoOWLKwUEJf3LlZg&#10;M8LC8vp6U72ahRqSO1MqiD1YWF5BLOyr2JxrquFYAnfqh3GB+se0n9UL34I1CcsJsKDajBrSVOwg&#10;dgKlSjEciMRDgd6D2d37q4cz3T2+Jelq96jTPex0jzidI07bqNM55sxNOfOHnEDWzUaaU+2dGBgV&#10;RocHxlIjY7nRXNosk9RyaGY8ji9FU4d8ZRWOKzc5KBB+Fd7SEk6tXQBRryO8KL1tyZKg2Lvnds5t&#10;n7couWRZcFlntSNXzh7wHzjgO1gIGp9ZXm4mjJzntyuZiCcM+vaWPVK0laMPq5AtjfMJq0Tloyan&#10;taIQtt3UPdXapSDO40DDvBSPQIWDD3G65s5ZCHu6av6En3tSWVjPoYXxG4xTeM+3sNGkDkdDkdBI&#10;IlZsSpQxxWyIlRPRSjJWaYC3S5Rn91dDDcTLycn2xsZiIi6vieVSoRjwhwxD75kVzsimkZwxFjtv&#10;7HC0qmc8hMJDrfHiiy9G2w2ajDTM15jfMHhiywt+RWzLbPXnf/7nSIMZ7RnqUcciTBIZWuGzDs4Q&#10;FnaGKmxGav2UZGLnRT2NadUSLTq2NKqFsHb6FIhkYpYptyBvfT7CuBPOTMC49hHcTobWL6ZY+nrm&#10;TIoBNB2LYuWTizYH5KUMFkxbuGyJK83rU+GkE6hpwYhj325cTHwCWb6qbqnHW1Q+YwSa8nypb3/7&#10;24TSgPLk21nNEKsXf2wVhCtNkUoEIrQtUjl3WWRFFx5fx6oVoCRmIOj7B8v+cCnQUPA35n2xAvbU&#10;gQTtiHCypfRwdngwNTw6lkqNZdPyBKzmBFIE1QFeER6xwZczkCk4FgksELQIW/yrPW81WLSMIRns&#10;KWTn6tVrNm7c0NnZRcPg7VpZtbS2EfOVGwV/aaKMht3d3fPmz4ObZ23GgCjjVhVJYbpkG0vx5LPW&#10;umazUNUq0VqkSzF4qIJ9qIOotFpbaol1wgTqq6pdzr7MmVIDVRNvlMkBm/RqwqnGsQSknQaqjf5K&#10;0imjCRt1CpFqPuSU2IN4bJvdXw01UAk5k+4lfAHjBZiVPeYBDImec1h3xpxqafRjeAcqwJ0xTkKi&#10;gVAxU+HPd7/73QAJ5gjSWPHXvffeiy8dziBBRXOAEZVRXcO4pIsMvzLgnkFc8cp752sOwtYDynrw&#10;auGsPSkIq7lQNI+dMpWJ3SZMlmKbpDVoJbAWGVtALEqJxqFspSLJSWtVJubVkk+cl1G53NFbgEth&#10;hDlUVIs1VbxX3kSUg/CNRef2cfVrgBl83EwV+1TmI3pVTwTOIalBfwhwRoDfH/3oR5zUQMAHtWLx&#10;SYpXwucKjn+qocpId2hwWejwkuru5c6+aPBgODBgpkD+p9e6BbzKIoVkrgv68oFqqlIcLWZTBTxW&#10;GRcDYwKvYk8BiyzBYV4Br2IoOSmUqfLwcdWc1AjZhBrZOKbYYFbR/1oaiZ01zmXb2oDpxmgLJ26J&#10;RHNLM1J9LqlBchIIizR/2dJl69atQxUbZhS5B1iW82BZcqNgoGrjTfbgQflwETZVv5AKL61dm1TA&#10;NYCqqut7kzqC+p0KcCq//uyzZmvg5WrAGKTXYmM4yEucqL9KzGVYWc+3BX7YuIpfPUaImjP8nOOf&#10;3c/+GgjknUl3f9wXiDtY+Blfa6BXhmIcd+GXYGY2xkBGSPFiqFTJNAUNN35xi0QEe67KWkbDNX8i&#10;rZVqFjZCjKsiAiyvIR8F+nMWws7MRzqxXOph1gTIpW8mIKjN/jkpYrPJ1A606S5Z0ljnl3qQTWNL&#10;TmLBXDbhCcEF+TzSpjNyhCQMYc/wp55o87fM64yzUPVwXyJgGeXoXWYZLyvjpjbEIwLU3vzmN2Np&#10;h5UevsZwf6a60ud+mdZrFF0Jp17Nhgs9C92ec+M965wXGn37ktW+WCWPSbMxXK0WHbxH4gPWh3/2&#10;Ur6SzxULuWKJCIc0KadUs1DkSwFo5c9Vrv5EzVr8J1NCJEoKMysXxRYm0ibV3tTkpLdKYyMfcOf2&#10;F7bv3LGTnEGLtARoXR5RLEl1u8aJRsJGbqAwClQIASBY37MhnMKHMYItcuZe2Zah2yDVWy3q9EQF&#10;v2XzFGpjMn8U+ao+pbLxp7QUyIG3syPviY0Ss3fN1sAM1wArTmYBkW3jxAIetvBhY2ITg1tZmqLc&#10;boM5OYCP2f3srwGMtCbbcSWNN74SQydNgNm/WGYoN4H+ZmhjVBSiYDCEL9CQziiKWyTYBEELrmqp&#10;z2jJCIwSIGcw5ML3lkUgGmMlEBOEJR+JE8+Q7TXKwlrweuyBMKjFr1qOiM2SAp+9anFbPRQWBVvP&#10;BilZPVupNJYuUjNSzlriSGSvG2l8zNmavDkWYNUEL/8DbJastbL+n4iTptv+LNFbj18FF47Fr69B&#10;RGtxoQfgcIJd5Bf8imsnBg6cm9x9992gPbWEl1EkwC1gGm+tuMn3oxM73B7MLI1nO519zaXhxkra&#10;kzj6DGUDWVuqBDERCbg5nz9N6GAAXMl4JqVLB/G85Y1QFIZvBOL0ogwYGZAgrDC0lLAZ4OCMEffP&#10;mTMH/Sf+BDjK5bUAolVKkVkY7wVShDd97NFHH3roof379mXSxj8X3o4P7D9glWtrHcdr5jyXG8Gy&#10;HR0daBRAxLKBYhkuOUMZKAx52qjO3CIW1rrKEn61vKz6goWwchBLxWrRKFGGNAqm285n08/WwMmp&#10;AfojnY6ACkUoN4zHKkRpcgoEhar68Y5H9KZCyaEHZ8tOtsIvtj2z+6u4Bpx8JZCvBPOEtvEFqgE3&#10;5AO/lmbMho8hVyMk4yr2WChrMeZjinPttdeqeQshaOXPn1/+8pfxm8QBac455xwOZCMhOkbgVSO5&#10;Jo6T00dOJNfXHISVGFRAUGCUA84Inlr5o2VGrdUzN5JGPNYEjrMeLwrS6cNbJUKtYNj0ILWD+mUQ&#10;t9QTqNJQlLhW4ZTISpBXEzNTuMXB0gVU+QWPdBe/UpZV+1NuHAtbWGmsCOAJSFR/6pIwq6qLAwmg&#10;BQ500r6aHlEP6E+kSZ6d96jaVb3UthSMYBlx8UvgCRjKb33rWwA+PpOlD1VXqkPbFJ1KodEfDFXx&#10;re2POYWF2ec3p799U+Cb5zv97c7ejLMn7RYrxKOsEuI9XOTzltPhkhOrxqL+qBsoV/0Fnh1JdocJ&#10;JWCsm/lYcLO4myTcAagajAvIowHje9IXiYYQzjc1N3TN6ejsBMV2dXTg2hraMxkK8zq0JZZSVfLh&#10;T7QMvDm44vOzoiv0HB3Yf2jv7kPP9fYfNGG+y24BIrg6Ui6ZODde+zIRx1mdUQ94g/X7gpgsRCOJ&#10;1paOeXMXLloIEbtk4YIl8+Z38/S29paGhgQBsIZHBvv6jw4Zp8nD2Qy+cINhzLSixEpo4N6ga9wa&#10;qO3JqBHphBjZACxWxUcx2VEQ5pgojzgvPDtb02ypT3kNeDG6mA2MwN/jSjVgz1g5jLgYtQEaJAMy&#10;0lhYMTpFyARz80IS08lcJ+I60QA6BubX+CyY3V+tNRB0wiEnEjLfmiZBYHAT5Ham3BFoxpeMFO7g&#10;+9//vqRbuM0S+hTPIqpFCAGbDdm140jLYh7OyBRYvUCmCDPWI2Yoo9cchFW9WXxWj8ZslQqWaaYU&#10;ttCxvrqwo8UfFrRZYlVElxAkdwl6WrQnXGtGRw8dMgHXE11WHi06VlysyqBL3GtFvcrKsrbkWV8q&#10;W1pBK8sf29fUI5StnqXHKR9bEgkR6hGtBfqqE92lBBPA/Qy10rM4G7hGXKRdcskluEvDzRb+YvXp&#10;qS4tmbTw0Ifw1jaeapRRnCP+bDFULcT8xaZgaVmgf4HT1+70RSoDoSoWH4wrAEdiDqFDZyofS2eP&#10;uaQ5GZVWY/xsQsIYQ2jzHyoHZcP0B71YA5CazU3N7W3t7R2d/La2oNTaDhfLb0trK+G1iE1As9Bn&#10;9cLKeK1R9nwes+kNZ8y7AXPSNBjvsplzjXsYLqLOivYsMn/4UC8gK+SogcKcSSRj4GYCwbBjAYZB&#10;GLsXlcOfSqXxl3Ck58jY2Eg6M4aXW+6NRMOg6ta25vaONquzW99oTecyxTT/U6ce8QvLNUvBnsUd&#10;Z7boszUwWwMnXANMJXKqhXrA3r17+RMlLjzTWwJFEjnhV8wkcJ7DGTwP4J0A1Av8ZTCVKu0Zvr0W&#10;IawgnQhRkZf6SBYv1kMxHQvU6kaRkdxev3FGklAEqVZWqwQWfXKvcJ64TA70RBXDLow4sIy9oCcZ&#10;irvlkmZuKdoKPipDYQ1LmlpdVQvBhUpVBuHUCZuFv/ZNbbVwSTnbV7aZqE5ULVPlfIb3gRkp3jja&#10;m/gvo8Bll12GOgGDBUQsVp+0EGlqam2gpa1tkwgFiDprMCPEZiUfKaebnFRbIL3Jf2C9e2Cxs7+5&#10;cjBYHQr6iq4XH9O4mvQ2fEqCX4GnZt1svqWBuOabqOV6sNiAUcifEORroqmpGcDK1traxnEyiaeL&#10;phYAbEsrB/inAuxqLePd6DUZLwed5EEy/2IFJGhrXsUPd1uBtQ2GsA8jykA4GrNqqxU3iAJMIBQB&#10;xQZBsVCoiWSUR3e0t8/p6qIYsWjUqABnsmNjqYGB3sHBfhyEFUswAb54Igo93N4O6m1F1QGdhAlq&#10;uybIq96StQHCg/E3n5GPO5vJbA3M1sBsDZxFNSCois9XnLUT8pNjdLcIe86BCDgSCOPidvMTn/gE&#10;BhscwyPIEaFUFs+K933NQVj7YQRh661bdEkos55N5Lied9SfYEQbTZ4DHSvcvGArCfhTInjJ+mkW&#10;cl0p3Va507LafpwXD0cymhGNidkaWowDksmXlmxuuMqfChMqbC2lRs6QG5sMv8Tvqi0K8gpoCrKL&#10;G9ZmqWgLXpVMUFv6hUp2LMmqkyrG7DZpDfD5brjhBrwTYO2EUiyaSfUrItW5x78aYz5jqeUNHX7k&#10;+NVCqJyKlYebqsPLqvtXu4eWhw53OD3h6mAVLTrDs3oSKA+i0sbEvyoOFh9NuyfKN/jSu0rIeL9r&#10;DLSMgw3jYwNEyUkfDc98W46jUdoPitdoWmMsCDbFfwKEsYcKPaqTM57PVyBsOIjUHgjrY1lldm7n&#10;HK0PzVUUA5pbaMMt/DY2NTQ1NzY0Alpj0MSwtx5zW+tYni6PuZ1fQ6MSizOX96JzD4+NjmSzaVoi&#10;N8DFYk7W2dHV3tYB1KY3AMQpRsDTWJB3DxeNBWl01PbZJjlbA7M1MFsDr7kakNCVyEcEG7LCXtgT&#10;wRtVB+MkuAU1g4985COCvExDeJAVBWv1B87wunvNQVj7PQxb46E04TNLItbTaAZJjDOXIiD1+XUv&#10;mwhURdQUEBQWYVPOYknBshL6yx5FQFZqfDLMEq6VNJk/AanQY8ah5rx52HFjZyNrG2xfZEJuDW5I&#10;L9GqtXSRQwPrBUkPBbNYvla+5S3sFsWrGlDJRevWA/R6O7Z6NlcpuVfoX5csL3uGN/1TWTycSQFh&#10;+ZqMKV/72tfAsqptqSvZZuOx8p72aI3/rARK2WBhNFwcaS4fmec/ujx0dJF7pMkZCGC+hWaq34W2&#10;rCWuaYN44gVv+STnWVYOQEtQY1PbkJKTRjS7mCErwVu50OIWtXANah5KrAU6JlVNYwHo6RlaS88F&#10;3QFiGaCl0Nbe0dU1Z+5cXnr+3O658+bOa2ttj0VZpwXKpTKlS6cyqA1IXKAexNNFSHtLRIQPqJ6z&#10;JjRvwp8oKtB76Dle50nEYxh4xTkDNsf/Qc1hMwhaBRwPs3cqv/Lss2ZrYLYGZmvgTKgBaRhCeBHa&#10;AAst/GQRtZ6RltFVeoyagEgDlsBHATMU2m7ESMIHohWcie06w7fXYnQu2HXiSPE5MRhHQUQwQjhA&#10;Wz0asxB2QhoPbRj0IIhgMZyWL4IF8oHFsoa4w0899ZRCau3YsYMCPD++EVcWn8Noq6Cz8thjj8Hq&#10;y+6bA7y4EXyLS6TBayY24PzJAWGfoP25Cz9NZAPvS85wVsqWu7jEU5QGZ288navXXXcdjdhyq4JN&#10;9QSqlWVbbQRLu9Yv3QS5hPhFo3FAgVnhwS+i6/majc41VVfXIphvhEcCvgXuqPgQ6MhqKFGDsate&#10;Fkc4PwcWVtNj+We3Fp98yu3tDVZLWG95jmCDuWokW47nnVjOR4wDaNgxn/9QY2PvvLm+eMyHLCBf&#10;zBXKKJEWSqyqagowxpes4U5dvLcax1jQ+oaqN0QsXL1hUvmXYmD/BB711EnLRTIoGp9cFb6wp6jg&#10;oV7RpcYHUKDsayw2rAivnu8uyuQzu8o7Dvj25EMVcCpODrrnzCWgwfz5C1mI4VMrHk+SC/EWiAg2&#10;OpoaGhwZHBgaHoZk9RwRZHM8lJytU7lIOAZITSQbkokGDugTQZd4IgFeyurh2NUm8FmvYmjlUIjo&#10;DhDQy1esoCnOmGPkGRrIZxd4M1SRM50NWjeOc6SvvOuFwGCfs3KNs2q1dNJfuyzPTFfxbH6nrgaY&#10;mhlqmGUIDItvx1tvvRV9Nogwi3CYuGXuAlmGjizBDt70pjddccUVeDyU6YsQzstwsWdIdK7XHISF&#10;miIEBWAL5EoIJb6xIKymFksi6kC0qL1qMa6dhzSJ1kM9nRHC417gC94uUUbhiXi5B4zef//9eK/A&#10;uIcNzAruBGUCRjkGfZIYD22gT/7k/JNPPgnaZqPM/JIMpPvwww+DhPgTFWzwkG4BInOSS6Qhfw7Y&#10;yIHjXbt2gVeuv/56VlpqmlYfoJ43VcnF21ku2b6yZamFeu2mTikIqwCzaDtgg/9aCzCrNcyxmxoS&#10;GxqcbCxC+OI4KFixYgWOUa1yvdLQWlw/gNG0vEpqLLft2dJTWwP9/Yj/o5V8wEeQdZ4QLlYS2Woi&#10;4/PnfTiJLfkDPU3NffO6HSAsnGYFbzwBLL082bqnbSt1VRAz6q2G8jc0ponuxp9G1wQFVcNbGs3X&#10;cQNBc5t3lw/G1KjlwtF7xfIk9MZwy+ielqoNpYaV4VXzA4vSBsK+sN+3txpzm5paDH6dj8+sBcj9&#10;m5tbAbUIJ0ZGxgYHhoeGRkZHUhwDZE0EsVyWxkYBKBWIkyoyJmadnXPn4ji2u7NjTmtLezLRCKKF&#10;REbTgEUTSjF4WPA8KpqQjKbbQg97+gm8LGXjATTjWQh76ibMV8GTZiHsq+Ajzr7CeA1IlsV63rN2&#10;MPYDcCiCrUoilo0RE4EbAl4SMHEzMWhKEk54eV2CMwTCvuaWmBZqWBha08iri0hpiVh9S0FYnbS3&#10;18NW0ZZWYdQK1hGPynaHKRlfa+gPYPqHuyBoJzaYUTa41QMHDoAyga2AURoNJBMnFQWU8JsKZM/G&#10;AX9CrMLCipoFE5M5WIRLcizPJj/2CtpJJlqKrV69GiUENVzLH1uMbs3CpBqh8nPVGhtZKlp1ZXUq&#10;BNN1VaBWOHh2JLE1QGWqfqi0DRs2sNhdvnw56kdoFBCNWusf265MShzvGCcDDqquVRM/FhzpAtH8&#10;Tj5WHmwr9S6o9i0KDM3xDTU6w5HKsNc6ZclkNrUHdKIbUJ82FCbuqIy0HaoVwApcNXZO4+1ZJvze&#10;kkvqs5gYGnVYbkGDtb2jnTbDxtinZpmH4S0aS38GN+8ry5TM6xdmNwcNSUJ0cSMuZrvbWrm3CeUF&#10;hFd46UinsiMjKX7RC2ChVK1Q2hD63R0dnTiLXbZs+cpVq9auW7dxw8ZzNp1z3pYLzjlny5o16xct&#10;XNLW1hmNJkjs99zEgXc9DxoiEYySL68GfjW4v+opRUi8YFaSs01xti/O1sBsDbzmaoDhWgRGvWqf&#10;5H5S2ZJemVn/j0/fHNv0Z9Ek/qJfz1fZR7bQ076XMCjwjlBJ//Zv/wba+/Vf//WrrroKNKnPaSlJ&#10;zY0yFReYE+wz8+e4Uqk4M4E5XRWolbd/gVoBO4FLEKplZ5WM8wBTYKsHHSpAT1hYWFWUX7EchJHy&#10;BL5JheAivSAv2JRfCsZVECrYlyJh8A4wIpnMtrgqrDlOqvnB0KBYsKw8wKvVqvxqzXbtJfsz1YAE&#10;3BbiS3uGq4I7ulH6vpSTkn/qU5/6yle+gvLjhz70IR53NraoGe+6+gqqbQ7gyz/60Y/+3u/9Hkua&#10;X/zFX3zjG9+I3rMqVpy96wsU8XSN/HL/gd4vfHno059JPvNEez7n+fEP5UOJYbd9l7PwgcKGe4qb&#10;tzrL+py5gdCDC1dvvfCSUGdHIjdaNK6ynXIKlIiXDM++UBvyB75aNARCNaaEKBREI1Gjlp1ADzsK&#10;lMWKC1NAGj5wlJvxrmGicPX002VQhhkYHMBXABjRs/FyiqFBN5VYmFp6U/SqSxMbB/JHfuh/5IWu&#10;ntiSBtRely1daqLIest60DMtJGt0W3PptAmyQDG8ejY/gWoF7Va8E2BChvstdFljUfRpURyoAFKr&#10;OP4mwoOn0Ov57QoUS75Mtmj8fuTydDiumhaPd8M4GrVl7m5INOzY/uzRo/tuvfWaBYu6YWhfSTs8&#10;4fYw1fjzSgoze+9JrIEi4gxn6zbni59xeg5n3/iO6DXXZl3ngL+8bPKHmrigs9tsDbxGa6Ds7syW&#10;l33u487Xvlhdu9H3jvdV1yyrOjk8IJ7qCnnNQVgwxJ133gmEBUECYVH+4AD0oLBDwm01emccw1kI&#10;K1wrYMpJqwkqTl78pRXES0mUrOQZAKmxndXAo4pZr5hGpGQORskV0T8MK77Z0HDgF5wBvQ8I4FmA&#10;YJGywFYZh3ESyIuKAiVH2eVd73qXnA8IUgtbC3MLp8oQR6USYBJvqrWXICybTWCJZ70v94pk1cta&#10;4xupYQjCYvz41a9+FUbtwx/+8MqVK091W56J550wZJnq4Wongv46/s53vvOXf/mX99xzD4FS/uAP&#10;/gAVJU6+KLIpV6eAsOA50G04E2w6FFj0WHXDPflNT5bn73c6y+7TC1b3XHo1tlNt2bG8r1IK+suZ&#10;YoZvRFOheY+OGm4+nU6Z9VW5jKWWcV7h+a/AjQVroQjo1TMorJl5wflWzWKdj9vXN2jaHsKDwQEO&#10;DBHrhZAtB7KxYuOi7KIrnS2b3WUZ3+jzcw4NrClGliTRIcHRK24IAKKsjTzfXhWIfXQSzH/j9o7U&#10;CbUdi3p4NRrBXwIrJrQeQkFfMIQHWVOj1BwrQbCp7C3NIq3oQ90XDVqDgyvGa5hpjSaaVwhEa4Bw&#10;OLhjx9N9vbtuet1lS5Z0e1E6T3w74fYwC2FPvNJPy52oj/ty27bHvvQZ/3PP5C6/On7jzU407MUi&#10;mHSbRbCn5TPNPvTMqIFq2ek96nz5c86PHyheeBkQNrdyUd4pNwEmTnEBX3MQFiAIhMXJPFP7r/3a&#10;rwEgmN2ZGqUFIj5SQFa/Fl6IjhUvW2+pZ/GrWC451SKlUCab4mSSlfUXSxqrUSByjmyBgPfddx+Q&#10;FK700ksvBVjoRhAqT+QWCizDbW7RSXRh0T3lGDIPfW15ylSgBJVKNKosdfiTk1y1RLKdni39rMZn&#10;obmAl07yFNHMuiogopfigNIKwmJuT/n/7u/+Dl3PU9yUZ+RxJwxZXgbCihe3bYkWiGutX/3VX2UZ&#10;81vehq4St1OlZiExBYTF16rBfDjM8kdGwvO2Bzfcl1/zeL7zaac94z8Um5dZsqGzsbGhkMv6nYLj&#10;yyBrNw0VItbTZqHxwMdCWIL6rM8B63nAtImwcbnFMmd8FcdIZKIhFPJmVZbG37EnNEAJgD+Nhy3H&#10;iZfjSwpzrvRt2OwuTjvprW2HDy/JFOfgDhZLLCK+EjKxWiGegtdi4WI9rwVQuKZrCb+yHnKN2wPT&#10;A0yoBsZF3MqSAtsxD/uaJRlBGeQvxPPUgBYs2RnBhcfLmvAOcLGsAQjPWK0AfyF8c/mjrW3V2+64&#10;fMniLr8TeyUN44TbwyyEfSXVfhruZVhzSi/sDH3+U8637x6JxQPr1rK2c0Z8Y7MY9jR8jtlHntk1&#10;0BCIDww4Tz7OlFK+/S3Rt723ugwIW4qYGGOndpuFsDUIq6jrtelUMPYYCKtPI9JUwlDLSsrxEFM1&#10;WFOydbklEt7lFim/giS4EbBrCC0P/HGXXB1xFXMoVF3ha7ds2SLWcwJoFldKboofC94FxZLsmmuu&#10;gbjlpHzHAih1OxtPkZtY4WmVynKuQqj2V1hWCFVA3LZGaSDYGV3HbKoHWFjoZMvCAmFnWVhbdXwF&#10;Vbi+NQdowf7xH/8xTqeppb/4i78g7h8JaBUmGsoUEBYa3UVNlrjqGHC5LYciq56srtyabbu/0jXg&#10;FvrClUIiitcrlirhcDFXHHZMQEHj1ZXHeasOufWtFiqYf3kQ0fidMgZb+soQseZA7cFrE6b8htSX&#10;s2QyqSl8i4zHWDuU9y8ptt0Q3XhxYtVwYeQ7+ScecneV5zZ7PQevBTzYc7HsYUwi26oFmrBhXgAC&#10;r/NUiQlrbMRqMTd4GMnMWrGYNxXlbSqJFxTM2NzgolauDb3MUDYw0ceq0SAH0MajxdLAgoWxG27e&#10;9I53XTdnbkPolQVtnIWwp3Y+On1Pw+OHv9rb7/vRD5yvf6Vw6NBoPNpAII6yWTlOts1qWZ++bzX7&#10;5NNeA66/kssXEOzNn99wy+2+y69y2puNDfErG25P5LVecxAW3VNUNv/93/8dEAkLiyM0KRKwCb+K&#10;xbR0rFhYiYAtaDO8VBqP6y8x4RJUFVEq8br4Tglzodw8YW5aXKYoUtCkECRPRElAseAwD9y4caPU&#10;TLkq9MOjVULwKOcFYcG7oFjyv+CCCwBDpARKmiCh7e1gWdCS7jKAY1y9lRyEYi2oVQHsRiaWbdVz&#10;tdXDXI45QzJKwvvyJ6EWUJf8zGc+I0WCv/3bv53VhVV3rP8EakKqYcJ0ffCDH/zBD36AHvPv/u7v&#10;rl27VimngrBohYZoCb4SInkw3Vhowd7gkr2Vtgeqi7bn/c9VY6mmTl8k5A8U/MFcKjcSqcDs1kJ1&#10;jIfsMH9WYGcNrvTwozcNG3DI15TZoljScS8KfFkatYGkMqDyWkoNAQcKwbyzIJu8tLr03MDC0VL6&#10;B5VtD/p3HQkFjRWVdCdIX3tGNejppFpEWIOzWIlBrnox7wzgBb96oXVNA6uMewIRrvbupMyeLwS9&#10;mSmLBbgBbgffl/HTMLZ4afLGm89557tvmDc/ipOwV7LNQthXUntn1b0pVkdlp+HIEf9zz5UPH8Jz&#10;czjgj6q5TbL5a/6/z6p3nC3sbA3MTA1UAlBXTA3V7jnxNWt8HW3ZQLXgK8exj5mZBxx3Lq85CAuU&#10;BMJCgAnCWl1YZnXgnWIN1KsTCHNo9pUMHXiq0AD2QLqhYmFBq+JiJfcX/wpyFU2rp0gbQZCUeVig&#10;mYKh24obAcyhMF0XGyoALT5YMJSSGKOcaJRLeIHFnIunwNoSPk4Ca9AkEBb7LehY8lfBeJx1Vq/Y&#10;CjC1KoMAtH2E4KkwTj2EtShW2IE/FRyBtyMTnoVqxOc+97m7774bRQJ0YXHgddyN8AxKeMKQZap3&#10;EPS3ugS2IbHwoK5+//d/H+j/G7/xGx/4wAew/TdmSX53Ul1YcuFrUvfVsiFiK774QGTOYKDlKf/i&#10;h0bd3e2r5l5544I1y/xuruIv8r1D5UYCBhjjqWzGa6tGbmBab9EoBpjTnlmVR2d6yJT4V572i9FF&#10;wc2Wx9Kq5dcM/72/vbgHRu8gEC5GS27nUGTxgficvkjRrexZkNm/ILenYJZ20K4U2EO9uODyYPE4&#10;l2oQqd+0eVQL8PIVjkS9aLqG50WLwIQZ81L7g1ljvWXoYsFqDxGbWmalbyIpeEBWHhEMts6nWRYW&#10;Q0GWfPlU+lA8kbv5louWLGvQc094O+H2oBv19bXVH59weWZvPGk1wGhbxPiv6gTTGRS3EAgYlZcg&#10;ajmTb7PxCE/ap5jN+IyvgZxDQBnGaicaceJh/OjgzpyQ5wGOTvH22oWwcKLShRULy3SuAFfSKBC2&#10;08ewGgViTxW2il+Fk1UYJGFWjmF55W0AVpVfKciKsCQrshVgrZ/PJOgHUuNdi1tgMcF/GHIJMXOX&#10;LLE4EICWPJpsgbD4GeUADwZ4JODp0qdErxculk1hZnk0J4GtMtbhlyfC1wqVcknJhKeFX2vC4vEa&#10;EBFLAXQgJK0aAJ1bCPv5z38eLU+iRcwqEkwALvoE9qPrTwz4oKv/4R/+AQYdLHvTTTfBnU/FwpqQ&#10;A0bQHza6n06R0SMdTKaDiQORrh+loj2rL9v03vetunBpkQaC9mgwEqg4WO3TCGnnNFKCH9NkWc0A&#10;fvOFPM4G+HA0Wi2rTMt0Qasgy1osNy2cRBhbBKY1nvStq8FKvBJrH4jPeSHUciBQjQZ6V1V7lpX2&#10;lw+js0DPMcG7jCcvxBrGH20wYiQSWoaxaa1oGrafcAkGoRr9AmLqmui3RgZC8b3ban0RDhc4bfRl&#10;jZtag2CNOzAPRRhHtZDXZSebccIhM6Q+++zz+/c+c+0NF61YOU9Y94S3WQh7wlV3dt1oWjlNC2GH&#10;1kfGZZx243plkq0ylYbB2fXes6WdrYFXVgNGYayWA5TCqY8E8loMbaDoXCAw5O+EUwNlMlEJVdSm&#10;VQ/MCcl5c6Qn6fQ2KcIy8YM4QQDWFSs2OtBp2tB0BIxi3gQxCbeq/EWpWj1agVrRYGwUBrSBtwTO&#10;GL/ziQRPFPYVhiANeFFOtYSS+ZP8KQAJsAcCDchLF7/kQ0ouccAvZeBXYFqkrzQyZRlWzwdz1Zaz&#10;nohVASy6FQrR64gnBhZTGyhCEBUM8I1yp0yUZje1H62IZFEn1Q5+AazUEjEvCGBB22PpAoFt1D3l&#10;HHZkNP3c87mtW8O9R+JlGqdBbGUHIIjyKA3SqI3iqssXKQ4DbxfPW3DBitZ5eJw4VKqOOP6S4z+a&#10;L/XkCocK5SMVf78vMOj4B3zuUDAwEgyOBsOjBLGq/YbGQpExNzgSCA4FXHZ8zfaXykeKpSOlytFc&#10;/mAufyid2Z/K7E2l96Uz+/gdS+3tG9mbGjxc6R2K9mWT6XIlkD4Q2P98dltP+tHRsT3cVa7ik3jA&#10;5x8gQzKvBPqr/gHK4PjMgdl9/RWnr5Dv4VmVam/F6eWSLzDgBk16dCLC4XIkjKuBfCCQ9fsyaAsH&#10;/HhtybmBQsBf4MCHExdf3g2Ugm7ZjaYKxX7sHtHN6T26e2h4/8oV81ta41OblJ+KtjnLwp6KWp6J&#10;Z5ScERZWngY3mJWoGQGjVlBOOQHMAVndHbP7ERoYpZfZfbYGXos1kLfcQMZBfBEI4mWu5EsHHGvD&#10;MBPd8jjyeM1BWJAW+qOEsAKGAmHBDWIWLc6wB5Z6FOko9CnsKPVWcCFyfwCror8SawCXWFg1CWKK&#10;+ETCLkIUN5mEd2NDxI/BFgqvCI45zy+eQRH9QzcJFoM12SwSBYbiSEsbD1JkBBCqqF/xwZSQA57L&#10;VeFXfikbv8BcNqk3WIzOO5JeAJTnAprBtbwj+Uijl81qDgiqCklL1qzaEBqTcRhvSp0QIQwICyy7&#10;4YYbXmvRuY6jr5nqVVsSsqEOgfscwKYTqo0mce6557IYII614bvTw32PP+bbtTsxMBQt5KST5zfh&#10;uIqozbPeJXJWqFJI+wr9bro4P7jgvHnNc2DcwaC5QqnfKQ9WS0O+ymjQzURD+bCbDQYyrj/l84+6&#10;boo9GMwEg9lwJB+J5mOxQixaDLlpn2/UcUbcQCoUBDKOOVWOgYyZoJtjDwXNsd+Xdqqj5XJ/oDQW&#10;y5ba0onmfEOpmuuP7h9O7v7/2zsTKLuKqm3f7ttDZkIShiABlIAMggqIyGSQQIAgIrKi4jz74zzP&#10;w3LCaTksxw8RFWfBEUX41OUnvyCIBNCPSSLoT5hBIIQknZ7+59yne3O8nU53Op3u3O5dxsvpc+vU&#10;qfOeXbfeemvXrs6pd1LazBld06Z2tLU93N62dkr7Wj4pp1pZTX2aK6s5aG2mMmuq/OS1PNjctIpa&#10;URmCXsyaQYzh5unTiYDB1jLrWrljCzftqLITWWVdpXdtSxuLIB8u/jWvaYbatqypNK0mqnJPF6EY&#10;Olpa1nesv//W225as+6hvffdh8Y3nPey5fIkhd1y2I5uydXKlGKZYSG74nFemw9l+WQLUbVCjv3P&#10;g0G/GOyCPJ8ITCAEYAEM62gmzThvtdp0xp6/8iMw6Sgs1O26666DwsL8Dj74YCisa+pjijN4Buh4&#10;Xv3MMAJopYiafpKglbfddhuCq0FbdSpA44SaoO8S25VZdRJ38YDEScQ2UvmrhQsXwiPdUovbwQL5&#10;lDHrOQBN1MkBygsDhgpzwHnqABPCfRaurJuBV+ml6uZe5HEZmT/6+kXEJ+QVvwK9HlWLnTw1g5Kh&#10;bNXLyx4Fqol8UgLPrgoLI08KO2T/Cs6uHeTFYUXsA8ybgsXusXAvYqM2VXpaVj+0/u8r1v/v9b3/&#10;+ldbT//C6PK0eO2YXS7uqLas2XnBTk86aNtHzceJoKnaigbbub4DQbfYebUIlFWbVSheZLE9R9/u&#10;VthArQKF/0z7lGLyvibP8ydvs3Asqc3it7VN8WS42fQ527S3TGuZvm3PttutmTdn3TYt7dW1O3R0&#10;7thdndtERK3av2I2gQOKx42Wimk5joJ0JChicbC2EM+W2iYLBJDDx0VHhYKi96vXath9LbS2Qqy2&#10;tEuMiwVgNbPsWzlHNhoR1khYN7Ad8kVs0QxJYbcovFl4IpAITHIEJh2FhdtBYRG94JpQWIhmWXHE&#10;Guwvo9fkmK4XXtgfJX5VbPqKtInwKUHkQrp2HABQHyEiUlUKR3N1h2KpJ1+pv3qMNMsnBJTMdOdI&#10;ufghcAkRsijBVVlkIDMkGG9XemVW+uM6uc8++3AV94U9U1W2eiKIAXdnbhoGyQEsRKlV1wJDfcFE&#10;OWk0UJ9RXRbSoGOADhWCoCukjx8UNpRpuawUn09VWDw0oLDwhmOPPZbKT/KmtfHHd8yA7WEwMDbY&#10;P/HRMLMDHv/EudvPK7wG7rtnzbU3PHzNX1vuuH27wglUx89SqSUKu27BLguefPC8XRYULnzV1p5K&#10;c093J1zVMMDQ09rWVkUkrVpU1uL18n9ZK47Q/A8Wi80UIV3Z8oANAmCVUMti2wEpa/FtxLIoIhbP&#10;mDqzfeac3jnzHp47a83M1mmtPQsqvQuamrclIDystyiQ5NZcNY+ToubcVNLsjQqf7Fm13RVmwnYL&#10;o9UtGyfYWt5HthpxNGWr7NvYSwrbT2SNF2IeKCxmnxQ2G2AikAgkAhMbgUlHYWF10AVUWCksaijd&#10;qxpPvOnoL+0ydSEwgJZruUjGH6DXhAdA2pBFKQqiCd0kwUtgky6fkiNSeCyFqa3s7ltWBd3U3wCW&#10;CQXELWG//fZ79rOffeCBB9IHQ1Uf97jHsboL2krcJRLMFWYMwaV8+CveCxTOojQShUB55c1UgAVb&#10;LseRmMYirfD3tRrWUAorMS3z+DgT4ARWFmjiSSENOBIQVCEp7HB+MoAR0q9Tsn4m2CQAPmr+Trvv&#10;ufus6VObH3xw3XU3MN6q3nnHTPxjVR0HUNiH2lpRYdcWFPbJcxfsjHsHK7O6mdqpFkum5Kys3GfV&#10;PnzVSGoQxFq8gRqDZc1ULRVSbP8/DLa2Fgu7rZHR/qQWq3raPq19eusMVNjZD24zbdXUanu1e+fe&#10;rp16uqathzoXo59a0Nna1lyF+oufvwsH4anunKzlsx1DQZqnFXuDUR0HTkXg2toYKlhszAkYSEvN&#10;tW5mNwZaqNoM2xjypQo7HFPMPIlAIpAINCgCYx4CYbxxkqIVZKCfs6pHqjVGimzkhP9BWOGCdqhe&#10;SAbIH5InAioxsAhrhSMjB3BNWCaRrcijuypMpRyBS+4rs6Q0CYS0wGLpd+l9IbKUhrZKtAGILDGz&#10;KBZFVnJM4hb6sFIIfyL0knSuhU9DZPVVoD5QYSqJLBobfbnJggu8XFUWHFdkVFjDqSC8COSvgYCu&#10;CyQfMJ6rPB4Y7xe+ld7fwQ+Vw+R4jyeeeOJJJ53Ei/jpj8+78s9X9BA6AFvrxR+vCCm1Tg1zQ6lg&#10;ingkFeGlfDOwv0JbLSbxa1vITmkvpM0+kXX69G1nz5k9e1v/sQ8GXHLa1OmFI0HNErmw5j9gIIGC&#10;xYYEi/G40FACaoGcwW5tNbaOYkDE3doosMoeBLQ2YgzU5N0ijhtGS5PBUPnUhmfOQIalDtO4pODW&#10;zXhR0MT6tmU2FofJ4VbhCNGfQpct26SNyCmFrfTdZ7USgUQgEUgERgOByUtho6tzuZKkzc6PPyV2&#10;5SQ/cy6efpQOGLIIU4RuQhN33313KCbyJ0wRDkrvrq6pT6oxYg1BFTFlZX4u4aJwJ3ZVm4LUylAV&#10;gynNWX775mDexvaSj/LJn2SjBPgB2h4KLjxYek0lqaGbIxgMQYHWpAob9FReEiw2wAmgREkKK1CR&#10;OSnskG2zUENbW40RQYIpnnzyyYcddtjlV1z2y1+c/8+bVlTggoys8GBuLtzlB0uPhPcvvEILeZIz&#10;BeGDgBaqq94BzNEjcxY0ERbKP07yr+YtgNsre7wWu8vCPwsiWy34qzItbFIzCJNTua/JsMXcQk06&#10;bdEkapvCFkFcC2fb/tKoBrebvU2xYJHkEkYoLM1HFZYyCt5cq0D/Z3H3IKzy16Ctisf+K2pY02sL&#10;4l6KnRw2PORbyAyJQCKQCCQCjYvAZKSw9seyVcmcwf89qfoYdBB26A4FITUhQdETo2uyBguCyCdE&#10;lo4ZykivbAevw58LUyiWuxiBS/nTzQ5caGUMAR1qlbKogL4KrsoKv4UIhsCBdZYyciB/tf5yU8qh&#10;Mi78grnqQUud0XF1MJABK6/6dMFNw5rLsjQng9wboMBUpjiN2wzGvuYBoCMiKsBIg526Zk6dcdGF&#10;F1x0wQWV+x+A37W3tbLVFWEIBkvSSx2ba9tY1YTY2votZdFiyVRNLu0TZfFPraVwcVFnVV6NKX4y&#10;a73BILUWqSQnWXiFq2zhq1DbdgsiWfDlKfjB9q3Pgp7SImCr223XNzOANcJiOcN5oxTrwdIv3/Yx&#10;7j532JLmWnbsqS1Gq2ex/bbct8EeX8dMwti/2bxjIpAIJAKJwNggMOkobMAagqsKovwviJonZY2x&#10;womulP5Vz1cSsisyJ7omXXL09y5ScWFKsbC6P5pBBAqQegZFdqGYsQ7cxMuIWu5GK9nVG8FYWgar&#10;NwSsGp4dPGVKLzjjAXeHkcC2qSQk26Vj1BYOIYtVuAriLjIS2TqUJLhBYUOQDnHOatTN546NBTfo&#10;XXxT0LhAFStavHjxsmXLVt668qc//vG1V1758EMEtyq8VUt+2vWP69Cj2KKqtolVnzNBzSjMqj24&#10;hk/iGKuyPFN2D6AOJs0YG0YuDb9Vz0gxYao19bS2CQgUtratF74FZiYZTm77HTDA7WGueA5whm9r&#10;ymvRNLRAaxhsO+i1xqlRhWnVjmtusv3/+r5y59taknPH4zeoeWS1E4FEIBFIBIZEYNJRWPq2EA6d&#10;PVe5lBGWlUi+0knUBEcM/wHjDNBPq5/R3caUrRtfOVUKRVD94qbKpWqxxDEI5dXgXJyBmJKB0mCr&#10;rNMiVhcBCth8iwO3SJC8Kt9yOQfSa50Rqaoqr/Itf8IS9Jp1LpkKG9wAPgG3gFKQgYrFWq4ycw32&#10;E6yUM2RWuiOnzq8+e1BnJ3AlE0Na3iTPAIYqhUHgOEYsf/YrXnrwE59401/+8t2z/2v5iqv/3dLd&#10;0zqtu7PSWS1CruNUUFsixR5bxQ5dHUQu6O5Y39zzMMRuyuz23iKgKoV2Tykcbfv4ZcnnO+isJhFB&#10;Bjww7IBfYcNYiEbOMclJBqVc8hA0c2p728zpM9nPC98BFoBV2yvt05vaW1qhybNnFW42RRTkHXec&#10;PWfO9FkzbQiF40G/B3DYm40uBOPCbbZEtR0HOoIqWmuxp0Pxr6e3i388awFGcx+MZNP2HJRmSgQS&#10;gUQgEZjACExGqiEtozvUG5UDuk89O2PungPF15AqnfCN6ELhn1fmbXJc+nt7ert82C2FyIMVWfWO&#10;VXmVd8pQOU+CzrI/wooVK4g2IH+VvJo/tjOQpyroQmfJxoV61uoXISdQjg1iHaIs9ILq8ezuceBj&#10;lllFEP1gGAqHfTpf/5xyKGpJW0flZ+KgJxzwvOe/aLc99/7DFct//rv/ueGWW3B1mdUyrdpdbWtq&#10;7e1u7uqpVHsJJ93c1l2Z0l2Z2dY6vYWv2LkLD5KOzu7OwreDTLUU2mRZI/dkeAjIdLXneLlGzJB0&#10;qrzq+Vo+VpT1Ki4vAmuwQKw/KeXqLRCSf9hPsFKHRpqfTSlSefgUjxMeLz5d5KlzaCl/NSrvJQtJ&#10;BBKBRCAR2NoQmHQUVt2LBG/T01Tx1TNlohkOsvay8leS7q3hBqpTY1DGEKvUrqSw4ZxH+cZqVUx1&#10;NwS9BTigHKpBfSSs5QTldT8FKawkWBWWpyA/sTDJIB8NbU/dVE9HJ3ZRYfEoMPgXMhtflamnFDak&#10;aKUvT7psS3yoZDj7QlDkQGUBe2uz8gaqz8zpU0865ZQnHr7oltXr/vzPO1euWt1JyIHeTvZvh7U2&#10;s8Ese6A0tbD0Dvmxt6e5qXN9paOjsp6dq9Y3tzRVUUNZ5MQetSX+Wp6Ul036+spOBTH5LhdUr9V4&#10;lGZVauMYf4HC1GfOlMUizjN4Y7kWNoZ2i2mFz0AMAoN9OuMftSoL+UFV6+isj8NnUNVg256vc8se&#10;SH8byAayqolAIpAIJALDQWAyUtggaoVcVVNG4YJB1+wRXeZV7i+jo6WzLC+3cj1+9PrSuxBri6Xb&#10;/fJVTNnLlV2SFTqZnbRiGKXJLMkpdwz6qHIM5VWRlUDHci7X7iiPSStjgtj52XB8JI8RjmC3isSU&#10;E8rWQNPxRlabzzKGKsGW4PmB/GM4tph5CgS6enbedcH+Tzl0+4V73V2p3LquY/WU9lVt1bVNPeua&#10;ujqautlTq6ept6PS091c6Wzp7eQtEzigwgR6b6HTToWcInsWGwpIE1VbtSs+++IJGNu1Zpl92xnU&#10;3APKS6nMqWts+BLEMZ4FRVSsGoV1gKcKGzMPuqnEiCgcchxflWtlxYLplu3nEf+Bfrsqq60hLYe9&#10;xcFAr5i0rkQgEUgEEoEJhsAkpbChxTqT7pIpiWAsXZLg8ukrV2WMg1hRbp8aSTFVBUvG4CS+Ipb9&#10;esxyluVSCatCrP5/5Wxxd1VbFVmEWPNzbVkwCzdHT25wiTc1DFddmEod6awTsbi7hEZHRnm/Gjb1&#10;MRm3IYCdYO1k7B6nRvsOPPjJR590Usu22161et3/rlt3y5T2zulTVjV13d/btbra+3Bz77rmSs/U&#10;9rXNlbtaW9cSwW0aEYLb2Eagq7emkf9HFKpi8KUpBpcNHTTiEji2kbAasVW26rFO1eXj8JOBCRel&#10;FayU3RSKu4RTigS0rvnwZ9w9GLbeCAMHP2UKW2alMVKyKDVjj8MhISYQxu7d5Z0SgUQgEUgExhCB&#10;SUdhA1t7x/BPhRQa7go2pgsBydlJj2NRl+JWqKcek80gA87vq2jylbIo5EAeqUdB1IGr9L6VOtu7&#10;k5/VYKwYM3EMvaAoxU6DyxqRwHqqgYXAxo2MZyTnKK/+LjOYEMmUxPwziLI1LE/dhsIqLCbqTH1i&#10;r7LgK2NowBPuVni1Vip777XH059x0t4HH7SyUrn4wdVXtLSunDL1rpnbrGxrv7mp+s/mlltb2m6t&#10;tq3o6r2+uXpH65T17dObW9l5i+aMxtlLQFd1TVNInr7lSPFtDLc0HumsC7BCteWgfKy6T3RYAsg+&#10;YtK9ffszB20NQ7LVmMptRweGcqOoOw5W6vmBmR1uReFlFpta7IRrHvlAiUAikAg8gsBkpLB2cnRv&#10;Brpy2VZE0TIQrGxMiikfJYX6aAZZnbojf+qQILkMfkkPbZyggRTWa3VsJYVLLpmhEe62BQeFRgTx&#10;tbe2Yy531fxpNbiW/G7WZQwj2YmZpTIcSE+j8rIcn0Ju6i1k+foPuCmDKJmksPoPCFdot0kdRvwb&#10;U2yzVelhvf/++zz2+Gc+Y+f997q2qfLn5pZrF+zSuXhxdenSjqc+teOpizqOXLTm8CM6Fx01b9FR&#10;0/fdvzJ7XncTb5D4EojlkMq+SBFlthpCbPgxR4SsoLDy1GCrSqrBdMvHtcCy2FL/lrcOzIrtZPuG&#10;fGUENM6yGMyxhHiDY6cQWR0ExtjPAVt5isBjT5bZeV3rGPHryAsTgUQgEUgEtloEJh2Fja6O7lAf&#10;Uw7sXPmMk/bEkDMXSNlTymghcwbA0j81HA+C4EpJyWnPLVmUFjjdGZ2uJNIwBYapMhItf8aKrpB1&#10;uba8JFxOLBeXaFIsJ9HPYvtZF4PXCVc+l/6samOS2rI7hBUzeT7ii1nbSGpj8UQ+bMqxI27weAIQ&#10;KIt/c+bOPuHEpQccddRdLdXlD65afejBu778JU9425v3ecPr9n3j6/Z9w2v3e8PrDn7XO47+P6c/&#10;8dgls3fauau3qburm8n8Vhgs/rH9KUieBDQGVLGWyzMRYCvcTqS8ZtPwysfFnlglV9cagX1kWVV5&#10;DKP9eMZKyV/lzWU+Wsd6tSszq90GhY2cAy/3TKQRv4i8MBFIBBKBRGArR2DSUVh6zXAPUIWVNUrX&#10;7GWDltl90gEHY4vdXPX+lMg6kx6LunQYVcuU/ElhOaZkDmTDfuumXAYcICdfQX8JB0to2Lvvvvuu&#10;u+4iWpZ+ulJbObTV5qaSV+5Iaeivbj0vHZG/UhPFV7my6qncWs8Hqx2YuGArgsv6p64Raswq0EFw&#10;ycCNhMiiZCdbud1vtdVjPNXT3NoDHexpnj9/t5OevmzPgw69pbv3f/7+/+6dMafpwENmLHra1CXH&#10;TT3mmN7Dj2g9+pjK0Uu6Dzpg9XYz1rY1dbVO6WyeVm0vArrFaq1whvaMYV/LO3VJJcvOBsFZwxtB&#10;xbTsCdNKANrWatdUlpR1N/HOe6ZWmqod1XWhkoaFyETL5YdlFrptaf1f+ZL4yjflUC3mPaK1xhBL&#10;ohztN0jzVvuis2KJQCKQCCQCm4nApKOwZbxCMpSoqfGQVFuljBz7rauXdDwgp5zS2Fg6D+jSGuUb&#10;7kqWSZl6I5TVyhCKvIXF8glhZakW5JUEiyXBYkmEzfKMkWKpgAVKiF0xJnuWksb8frmbj/PhLWD+&#10;kMqUoq18BF6Q+yrEBjkoa7RxubfWNyPTCBBAEu/uqTlm1DROtgV+xjNPnjtv3gW/+e/v/vCHD9x9&#10;V6W9ratjHdFfq22tzuL7qoMLKnOWWWndcbgNlEmtImssOlT1VARVp1eq9y59amixLVftLyyI4Vjx&#10;r28cGOqpt5A6h1u2JWiWg0Fk27TpaXhBZMPsLaFMZ62eqXw8gheRlyQCiUAikAhs5QhMOgqrwqoM&#10;6TH9vzP4Qbz0Hwh/AJVLe1Nl12C0hnR1rl+/AgkExaq/clLyKvkrT9zbJZedUyWjehHIWSWs7MVF&#10;uq+WOOB2lBb153aQAzxfXXyjWBVcUyoQ9Q9/gNBi66Qvq+3jh+4rvQ5OIG4+Y8AS+m4551Zu/Vth&#10;9UAPwii36+3umrvT/FNOPfWoxUd3NTed94ufX3zZpWzP1dTW2jKlHWGz5qPd28M//les5Hokpu9A&#10;x9CB7qGKo+GoHdHfYn7fEVfZEcUzwWtZP1bct3bb4r/Fvz6rDhk4XBTKIu5wjETrssWFucZQ0Fbs&#10;kCzmEMKYh1P+Vvj2s0qJQCKQCCQCw0dg0lHY6NtCEFXLKRNZNcVy9wmgalEqQ2qrIXZGDyqtLPej&#10;MkIJLsfBO+MNOUUbDoixYiYUYnWmqK0Ltgg4wHSwlJcS+BOioGuszNK6STpDGS0rqbLSUIKD8QQ7&#10;l+xGIUFcgr7IIcIZQwYvg5HEZxoBAj1dxHsttM8C3tr183fd5fkveuERi4++8ZabzzrnnKuuvrqp&#10;hc25qrXYvOStjcSwuhp/5X11Mn6p6bgbTBuskmOSGN1pNiqpwV+1ak8WlsZSrmL9WKX4x3/JWG2u&#10;tvb52ob46oKtgY4lYW8bgSgapg/i3SX32m00QL9N/joCe8tLEoFEIBFoXAQmHYWte1XB4ej/IGF6&#10;uAa3s7MMISoyhwzpmejmBxJfilJVLdNByZ89NJfTwcfaLCXViMfJAcuzImAnUivervJXBVdK4O7u&#10;kBTFSlslItKasv+ArDSe0afT65ED6ylRKHMIXR2C0fqVWq9eB8rYG6Tpjds8xr7maKxaHdImhgW6&#10;eAs85fDDlp323MfsufC/f/vbH//8Z/fcdy+vljesGF6osH10tzj21W6cGvr6yilspsxTnfonhRdB&#10;fGvMrmZ2CqPGrOxqaa62FYJuOQ5xmQGHOQXR3Di2Wm+kaC8eRGnBbpO/jr2t5h0TgUQgERhfBCYv&#10;hZXbhboDaeBPvVdj1lJ26FooO0velo6GIVlJOPgsBLCa4CoPjsl3GV685johNu4lh+CTwmPPJPmr&#10;i2+M0xkxYiWv4bRgHSzBDj56fcWq6PitcJmaB0cP4isp5xJ9IeK5InKCrhf8WfavEM8Aanwtu0Hv&#10;zttXzK4x0QpjC5wEWtrbjjv++JOfeQpv4rxzz7vowovwMmlnI9niXVYEvXheXhovrj9ucXnEFcfx&#10;9jf4bZm/hoAaC7nCTmqDnlpEAmpQ3LSQ3tn4ttJSjMccDoWdBxktn7FB1fHUjbyyGE0FeS3bcxi8&#10;JcQIs0FtIKudCCQCiUAiMBwEJh2FtR+Vv0q/gt6JFz2rE+563YW6KUuIbrisS0W3GheWu20jE0kK&#10;67hjXKhK6lXRASuOlglB3VcGG7LOSmWRIShCHJQpiyWXqxQPXlazQl4Nb+AgrG5pFkkuqwQ7HLPL&#10;PIMigHNAKYa/vqUdXZ1z58xdsuS4Qw859Mbrbvjm17+x/C/L0Wn5pwkV/2FxVaHdFh6xfWa6IZYa&#10;9x34ZfC/siF5EmuJILJSW/gzOnFBYYvlXEVA2GJt2X++/LDn8nivbOEbobDxVYweHYlFUcGAy2PC&#10;crtLG0sEEoFEIBGY2AhMRgrrG3UGvDxvHn2h3q6KYXXOoOTxwvIkaXSr9qCKo0pWOgagpNZ5IwR9&#10;DCps125R0uggzXW1pUxlWren9y4RO1NOYwdfTkFQuIVXhdQaem0ZEBlDOA/oAmvh6s2osCz5cksz&#10;jqUX8ewTu9lsuafDtgqv0mKfrcIgcGytMchirHLoUw597nOeM2fbOZf83z9efeXydavXVmrrucqm&#10;2C+C9/mK1NmA7y5so/wUA03FzA7kvEuw2GL8U9sJrPZNzdyKsASy2Tj1SJAEW00w2jA/jX+wFFUK&#10;aT+UV7+yycRnXTk5mtpyVpolJwKJQCKwNSAw6ShsyKuQM+Nh0RcatNWkmmjnKpclg54DMjwOYJBK&#10;uaToRO3jWVYVgqgFUhTncQAgp+u6VEBdLyUXpBzOSD2VSGMFjN0/nxbLJ4RYJcwlYhTCTcu0wMt9&#10;hOArPpc2x00tliQ35cA4YlAWa2JVXW1mBXS0ADFwC9rqLaJYGU/wnq3BxBurDk0t1WKBv2v8sUx2&#10;EMA2CFPQVJnS1rJ06fHPPe3Z67s6zv7W2T/95c8qRQi1Cu8IFbzYJ4tIW1y0vqtzTRH9LWYYyvSx&#10;PNwKmy9n8IV6hszllXkOUSyhWMSF3ksFcNntcyYoyGRcW+ayYSExWIpbD/Z2op6Oo7RADDsulMI6&#10;ZCIFuy175ngyUyKQCCQCicCERGDSUdhQK+nenCh3t61QEOV/8clbL0s+Zf0ypmI96SUqVeUIA36r&#10;O0Gsj0FDdW0Wic1g586dywEZVFg94w6x4QUb29ZDWEn8ybdklhDzJznjFgP9BEKU8nGkOBICxTZ5&#10;hn9G3x9KWGzuELsqKNBK5UOvjXImZGsZx4cCbd7ybrvttnjx4sMPP/y2224799xzr732WqqEUfEW&#10;HGu5JDEcsh0mhQGPoP5hAHUHtgt3lO2uOYoXx6NHGYMuRysrD5aC4Aajtc3GqsSg2iN45LwkEUgE&#10;EoFEoCEQmHQUtlCKaimm0SWyrsFSuFKCCvknWJ29uNPodTzPYmWrykLhSxAE192zIKYw1B133PFR&#10;/WnnnXfeZZdd+OQrI7zuuuuukBXOkG37WtqhP3FsCC3YqkotVZL4Ruj4cJ9V1vWJrHCcCc6tgiUf&#10;pTTpbFyiTkwySq7cqLx3FwMAHWGVxEwNYfqNVckYVBx55JEve9nLMIcLL7zw5z//ObtguBObvhzx&#10;7urU0BjABCMc5sHgKBVBEQrzqzkQFG65fQG+hllwX7bBKLINTTssK8f6zJjCg4IM4RFUHnDGUzfW&#10;u87aJgKJQCKQCAwHgUnHNoKhygnoIGVpbuJqOAIJXyxd4lsyy1A54E937bKEoML+GfP1Kq+GGYJx&#10;Qkx32mmnRz/60QsXLtxjjz3YdWnPPffcfffdOfAYFsvesLBPxFQICiyWxMlICxYsgNRut912CrRu&#10;JEsvziUeWJPgkXVUso5b+0SSVxXW8L6V5oqM5F6nAqMTRJI0xI5lAWwgMxz7yzzDRABb0iYZ/yxd&#10;uvSEE04A+XPOOeeSSy5htwvdVMjAWzaAgPMAOpzUBdAY5h3NthEVtlhAVsSF5ROzqx2PXjhgzcmZ&#10;Af0ZSD5jfBXDs8hWnmrYpMfMzIlAIpAIJAINh8Cko7DRMdPtycmcGXeT2FAZOVB3ZCtXXD/5UyLr&#10;VRE2K6iebrImdSN4AwQCcgm9MLwrvBP2SYKF6ELAGSRVviVFtCwuNCdsdf78+Wi1MFfoL7wWCZbz&#10;82qJC2En8uyQ34J2x/awoSuXZbmY/fdZlFddwRacXqoaOIT/gIjFp3hKW31qN3lquJbQEBXWMxXD&#10;eNaznoU7wY033njmmWf+6U9/0pNEAhfMtUxeg4yO1mPiQ0C0r5oGWwQkKFwKatt0bWr5g2m2A8XU&#10;mEOQuZJCmeam4UUgRDbVTa1M5k8EEoFEIBFoIAQmHYUNL4IQKdV47Bcj3Kl8LvQeJ+tDUnUSP9xb&#10;ncQ3SgDMEn0UeirXhG1APfEHIPGnGxPEbgV6u4Ybq6othVACpUFqOZDySnbd40C+63adLiDjTz1l&#10;LSoUOCusN61fkdk/KZbCI7PTsuJQpuMRJqyOMaiNyVn1AOZeXK4uy2CggdpAQ1SVYYMypD4bhxxy&#10;yLJlyxje/KqW2IiYN6vaiq2GbZdJ3sgeczCK2d3b1d1jsILaurMafR1F1hitrzwfor8vXzknYB4z&#10;hHNLjNlG9rx5VSKQCCQCiUCjIDDpKGx06tE12u+6hF+RNaIWSFthBuo6ij3ywrpVX3A46CDkMlZo&#10;KbJCExVZy2uzpLDyUbMZsgAWEuyT8mWxclO/8lsPZK4kcvIsViySDJts1rMvlmd/wPmgqkqtERsB&#10;HqD2rFvFwFXtOiqEs69uDFKrGBuUwyk0SjPY+uvJq7SSTqZjbDjFPuMZz+Bg+fLl1113He9Rqygv&#10;aSo/16b5qPbnHhQZotDy41Flp9vmagv/L7Y5cLPZUUncN1xxNGBHibLzcCEI3+5Qbbf+V5k1TAQS&#10;gUQgERgVBPr2HB+VsraqQmSc4RsXx/fff//3v//9r371q/T6Bx10EM6p8teI18MlSqGwwyCUrpSS&#10;O8poXVYSupeCaLBbAwLYreqcqndBmf9JNVxNxbU33XQTtbr44otxc3znO9+JSoq25L1IEu7Y9Iur&#10;8HDgQb773e+uWLHi1FNP5VlknD5p3Isz0lnOlP13w4lC9189EPwsByvgjI9QXlUTL1o6RQa4ODmv&#10;uOKKf/7zn8ccc8xXvvIV3Hy3KnsYZmU2X7Yc5o02NRv4y94UYjEMXtPll1/+wQ9+8Pe///0RRxzx&#10;yU9+EmmWDHp01JUfzzXwq02tifl7Kh0s4Kquar3jrLtWXfDg/F13mPWCbXoXEWdrdPa2iApHQ7bm&#10;2JtOMhqkFqgTMDkdyGGH119/Pe3I1r05acT2MNjvz+ZUJq9NBBKBRCARKCMwYSnsYK8Zx9azzjoL&#10;snjzzTczQc/kvuSVvlA1UZYQTgIuk1JuLK+D5hIJaCyf8k+47wZvzbXlzjguVP3l8/bbb7/oootW&#10;rlx52mmnve9976NuA8uhBHx2YZmIbRywIB2y+Le//Q0Gib+silQsbXF1F737BusjnY1L4k9J8AZv&#10;vZHz3ghsoRcnnXTSpz/96YajsGWyskEWODY/HINxplAftc94d2efffYZZ5yB58bb3/52HGTR7C1h&#10;xNxrmI+5unndrOq01tubb/3Zylsuun2b7efuvmzhrCNmrK3eP8wSRpbNIMrhDhuuPlq740wo7J13&#10;3rlkyRJWSY7sLnHVqMM4WkOIzXyuvDwRSAQSgQmAwGSksD/4wQ9gsVdddRVqFpqNhCBEHcmBjBba&#10;ynomXnMs9o9JUplEdEhxfjB3wKAdcWGZYlINuCMBknCZfc1rXvOmN70JDXgw6qkIx1z/pZde+pOf&#10;/OSaa67xQax5WW9Ted0kSloXxyCu3ch56a83glszwf3qV7+ahWiN1TxGnayM7PEHq4b2Y5lanX8y&#10;kvnABz5w/vnn77XXXmix+F7D6pTeR1aBYV7V3VZlTNZyT+WByx58YPmamXNnzzty+8o+PR29Dw2z&#10;hJFlC5/sMHVxCFNnDHnffffhunPccceNowo72NMlhR3Ze8+rEoFEIBEYiMCko7BQUsgr5I8pbxSd&#10;YAbRtYS+JUuIDEEQ7TKduAwm4YH5N2hnQWHrKGa5S4Y0Ezlr0aJFhx12GMJqlDNYmffeey9PwVIe&#10;fQDMP3wqFpJzmZcPRlUHazyQ6VDFjOjE8rV99913S1OoLdGYhw/dlrj7xsvETsqvKYgsB9jzZZdd&#10;xtw6UwoMIVyJyIsYlUoOZnst1fbu3s62rqa2e9qqd7a1Tp3auVPXfTPvw+NkVO67ESofdhsgeEaP&#10;AkMTsNBt7733hshuJmUcdZPYzPqMCrZZSCKQCCQCEwOBR6SdifE8Qz4FYiGzrkx509PTncC69ARV&#10;xbRTDF2WM+W1XGXOGq6udZdshMIGzS1XskydOQ/zc/Mt41KVVV6v0u3P8wqfg5FOKfWmUtLBANxI&#10;Xz6ReuU6pXNIcxr1DIPhXH7vjpSEHeaqqeAbHeGKMdrBHEJGq8KtvVM7eh9ubWvepnnW1PUzMNVV&#10;Lavv7r5rau+WjadW5q8Dn8XRlFvf6cC9mfY/7vYwWu8ry0kEEoFEYOIhMOko7AaFUk9GcNNytxfL&#10;mOrevV3pRmTXuvzSzYE9YlDhICVlpjuQwpYdHqywzrgDa7Jxgluu3nCkpsF4amjP5QzlhWgN12Zi&#10;JDMuNR/sXZRpa7g7O9YKUxT2sOQtWv9qT7Wjp6On2tnW0lrtqUVLaO5dU1nb3t0XOWEz7z6kvfng&#10;AZfjOv4cRQV6gw12M58rL08EEoFEIBEYLQQmHYUVONUaVdhgorIx/iyzyQC6jlsEbyhnIA/OACN4&#10;N3HrYCTlLryuO6/jpmVCU1eZglcMst3r6MpLyl2urXHh2kSSZkfwQkd8yWAUtoxnnaEynwD4rkr0&#10;dfMiRmaHm1BtRmTNle5KF9Fgi+25aoEIiA1brfTF0NiEojYl65ADjLC9UQFhdJvJpjxo5k0EEoFE&#10;IBEYAoFJSmHrUNnUCcc6ihaUYiNgD0YlmfBVOStfu/H6yL/DnWAjN90IldxUljnYsrA6zjQqvCFb&#10;7XDeqVZXtisjoOmFPBgVHi1s+4ZwBW0t9jQgKixGSVhYomqNShpsCKRPsLcoDzV5duPTbabnQF3l&#10;k8KOytvMQhKBRCAR2BIIJIUdIaqbSgE32DWWe1yjXymeDVY4512wMsxKb2Ylh3kXsiEEun5Ibj1m&#10;9x1+DSdATjlrncNJzAaUbWlTh2QjAKe30t1UqbI/FxSWbQ0KERb7RZrdsoEQhqipRDb8KzbfoSUp&#10;7AhsIy9JBBKBRGBsEEgKOzY4510SgUQgEUgEEoFEIBFIBEYNgUm3weyoIZcFJQKJQCKQCCQCiUAi&#10;kAiMEwJJYccJ+LxtIpAIJAKJQCKQCCQCicBIEUgKO1Lk8rpEIBFIBBKBRCARSAQSgXFCICnsOAGf&#10;t00EEoFEIBFIBBKBRCARGCkCSWFHilxelwgkAolAIpAIJAKJQCIwTggkhR0n4PO2iUAikAgkAolA&#10;IpAIJAIjRSAp7EiRy+sSgUQgEUgEEoFEIBFIBMYJgaSw4wR83jYRSAQSgUQgEUgEEoFEYKQIJIUd&#10;KXJ5XSKQCCQCiUAikAgkAonAOCGQFHacgM/bJgKJQCKQCCQCiUAikAiMFIGksCNFLq9LBBKBRCAR&#10;SAQSgUQgERgnBJLCjhPwedtEIBFIBBKBRCARSAQSgZEikBR2pMjldYlAIpAIJAKJQCKQCCQC44RA&#10;UthxAj5vmwgkAolAIpAIJAKJQCIwUgSSwo4UubwuEUgEEoFEIBFIBBKBRGCcEEgKuwnAr1u37swz&#10;zzzvvPO8pqurq7u7m4POzk7P8OeDDz54xhln/PGPf/QrT27CPTJrIjBKCPT09ERJGuH69euvvfba&#10;r33ta/fcc8+VV17JwbOe9az7778/DDgOOPnhD3/4z3/+M1dRTm9vb9g8B/HnKNU0i0kEEoHhIrBm&#10;zRqydnR02Db/8pe//OhHP/r73/9uG49eqdz8b7jhhp/+9Kd33323l5AnmnBcNdzbZ75EYGtCICns&#10;EG8jCOiKFSte/OIXz5kz55RTTqH98zvS0tJSrVbXrl3b1NRkKfzZ1tb26le/+hvf+MZZZ53FLwUn&#10;+bb8a7I1vf2sy0RGoLm5r3XDXLFMHvXqq6/+whe+8NSnPpUzv/71rz/2sY/95Cc/wYxbW1slrxzw&#10;iUlvs802p59++pe//OWvfOUrlKOFcxWZc0g2kY0mn23rRoDWN23aNDogOhpqeuGFF9Ki999//513&#10;3pk2zre0UFurn/RBNO3dd9997ty5b3vb2y655BKac+SJ0am/D5kSgcZDgMaQaeMI0HOjrR5//PHf&#10;+973YK6R+aGHHopj8nCMTMvnqlWryHbUUUd9+9vfTmwTgfFCQJtErXHE9dvf/nbbbbe9/PLLNVR4&#10;6nve8x4463333UcehRm6wLKFo8WecMIJDMb4yt6ubPPj9Vx530Rg0iJAC+XZH374YT7/9re/LV26&#10;FG1VNDwJYQ1waLP+6Sd895BDDrn++uujOXPgr4Rt3zaeKRFoIARShR1ahaWbf8c73sFLfe5znzt1&#10;6tRQoWbMmMHFnKf7Z1zLcXt7O78CM2fOZIj8uc99jqv++te/OhRuvMFN1riREVCPCTFm9erVH//4&#10;x7HJgw8+mP4M0WXKlCkqNOTBXEOGwcK1WPq22bNnv/Od7/zUpz510003CQY2H84GjQxP1j0RaEgE&#10;0FDpcRBi8QV6+ctfvmjRIiYGJRzRcnkw3QxoxWixNFh/CpYsWfK0pz3t9a9/PccxMWgGzlByzhY2&#10;pE1M7konhR3i/dO1M2z96le/+ta3vhWBCmbAmfA3YuB777330vL5IZDa8kPAt/yCMLmzyy67wBuC&#10;TExuS8unH1MEsFJsMgbTeMstX778hS98IZWgP7NLIw/mSndIH4aV3nnnnfoeILXqJMPxEUccwUkG&#10;Y5TGeS08fQnG9F3mzRKBEgK26+985ztXXXUVKizt1A7IPoihKRMszAQ6UiUhwTAcldS+4AUvwAn+&#10;Bz/4Aef9cfCHwuLTnSANreEQSAo79CtjvnXhwoVPeMIT6Oxp5A5qOUDTwpvwJS95CT4Dn/3sZzmv&#10;dsW35OTgtNNOY+3XddddN/Q9MkciMKoI2GPROaGw3nzzzYip9HZ2Wpx0RQh9G50f6U9/+tOyZcv2&#10;2WefD33oQwzYmEaQqvJJp4hs86tf/erGG2/kvH1ednWj+q6ysERguAjoSIBu8uY3v5l+Z6eddqKl&#10;q6qQOPjWt771zW9+86UvfelTnvKUT3ziE0wDwmj5EXDUumDBAvoyhBV/HJRp/SpTItCICCSFHeKt&#10;0f2zlhP+ijs8WWnzdvxvfOMbkWaZyvnlL3/5nOc8B432ox/9qMu5IK/k5ODAAw+EB3zxi19sRMvI&#10;Ojc0Avi0UH+JLPorjgT77rsvx/R/klesFGNm8vHrX//66173OiTY+fPnf+ADH8CY//GPf+geQ05M&#10;+vGPfzwGH90eMw8NjUxWPhFoXAQUTS+44AKcfHBsZdklLR3Xdp4IJvq+970PMeWYY445//zzTz75&#10;ZP6E6fKVCzqhv9OnT2ewCq812IjLN/1ZoL2nI0HjGsakrXlS2CFevV6AuATwGS4BzKiyUpsfkUc/&#10;+tE0e4a8TN/8/ve/dyoH8sovAucZ73IVYYzSfXDSNrDxenCXZ9G9wWKvueYahlIve9nLsE8O6PDo&#10;uvR/xVz//e9/o8KyVPmyyy479dRT6d5wfuU8eTTj3XbbjQuJ2sOzcC29YHZ14/Va876JAG2TXumB&#10;Bx547WtfSwuFntL7wF9ZrUXL/c1vfkP8AZr/85//fHL+7ne/4yvDFzh5wmQLV0GCHaPaN6nFRgyT&#10;BDkRaBQEksIO8aYcreIyT7cd8zWMfQmbxRhXTevWW2+la9ebXh8juQIkgMTMrPO2mRKBMUOADkmi&#10;iSkSOZI/1WVJdHg6syq9MIFAD8cB3FSpFW+58EPgTwwbY2b5MyM3+8Ls6sbsPeaNEoE6BGiGZ599&#10;Nj0LDZYmbJMkQV6ZLZw3b55+sYw8CZxnUDy+Df91LuFaRq36D3DsVzb5TIlAYyGQFHZY74tm74JN&#10;l8JwgJ/r0UcfzRYGzL1++tOf5gw/KE7oGAjWXwSjFOXyl2GhnJlGDwFHXCg0MSfgWmZMNGYVdY3F&#10;ULVqjplVYBYSCqs2o91SgosUDSdJCRlhY/ReVJaUCGwCAjRMFlrcddddDERx6aFh0pxp7MylwFY5&#10;6dosh69EgCZIues3wn/doCKKL87V+FU4FWxCbTJrIjDeCCSFHeINBBMlnwu3Sfxw3H777W94wxsI&#10;K83Al32M6OaZ2TFQkXyXM5BaflBy+ct4G/lkvD8WyNgJI8RcCe+KkkpsY6wRE1W2cbilwqphG6Dg&#10;SU96klfxrcEHjBbJJ8euD8v1H5PRpPKZtwIE3IWEBsgn/QvdkyNMqsYxrTtWapLBiUEOgp5yTBxo&#10;gz9GA/exHNBuBY+YVUgENgGBpLBDgOWvgH6BtHwHrLDV5z3veZw855xz2KKTnxJjl5CHHxeDRRtW&#10;2h+anHjdBJPMrKOEAGqNJW233XYs52I9or2Uyw2dhaTDg5ViuhgwpBZdh+0PiDyg5wzZ5LXknDVr&#10;lnFkM6jWKL2fLCYRGAkCjCRpjHQ0NFi6JP6kRXOGDbrYuIRwWhYqbUWvxZMtuiRO4gUH2fVC2rJ9&#10;k5FJksKO5H3kNeOKQFLYIeA/4IADyEFcEts5n7R8mCvLX1j7GU6EBt5zEodfB31huYpPfJKMUpQp&#10;ERhjBNRWmSigc0KLVUnFaLVk5RmYLkSWYyQceC0ReRBiyYDpasbOVLJGhM7PfjECSY7x4+TtEoFE&#10;gAZLJBwGpS7NNAwOsLzlLW9BW/na177mFIqsFHdYZRfd20h6Ae21114S1vCYp2mn1JLW1XAIJIUd&#10;4pXtuuuu5CAskd227vOE5aPL/8UvfqEiBZ3Vo4iTLOt2S08XcXO85557+jORKREYSwQMGIkpPuYx&#10;j+G+P/vZz8KnxQA6dn7/+te/6BTlpnR4/MlGBoaf5Ax9JIGNMezHPvaxdo0ZXmMsX2LeKxEoI4As&#10;gv5KY+QkOxQw7LQ9cpLgd/z5/ve/n8Ve7DrLkPXzn/88fu1E05Pjkocm7IaR7JdedgfKQWmaWYMi&#10;kBR2iBfHApenP/3pzMWoS+kae+yxx/KJL8ErX/lKFnQTzYTfiCuuuOIVr3hFeSk3xJf1oWxLmz8Q&#10;Ddo8GrrazAbQvWF7zCRsv/32f/jDH3gc45nrP0dcdBjqu971LuLB3XbbbZjxD3/4wzPPPJNVILEI&#10;jE6RWAQ77LADZlze06uhkcnKJwINioA7nMNKadEMOHkKYzxzcOSRR37kIx/hz1e96lU0WMQXKOyL&#10;XvQiB6KOWvkWZwPGtIceeqgIqNGGs3uDwpLVnrQIFFvVTdqHH+aDE6yEMNHIq/vtt58zs1zISSIQ&#10;4WVIaILjjjuOUNLf+9732L7vxBNPdHE3vxqnn346g2BHvZkSgTFGwBgC3pRJRiJEMqaKBcj6w2Gf&#10;zDyy3zpUlZ04sHO6N5ckqstCgtl/jtjG7GYZS0Aczo3x4+TtEoFEIBo1kXDYTOeWW2551KMeVW6M&#10;9ERf+tKXaL/szoW8QvwBpwSFbuXKlWzQxW4mxDJ3I8nwheXbbNRpYA2HQFLYoV8Za1xYs7XjjjsS&#10;C5bfAgMVbeQyO3g25ORHBF4LwQ3iO/TNMkcisAUQQEllrEXfhlRj8faFfrqSQ+fXuLmesuzUddBB&#10;B6HOMvOQzHULvJksMhHYZARotitWrFiyZAlTKITNKpNUylJSLTfnaLmf/OQnv//97yPEbrwL2+QK&#10;5QWJwDghkFLK0MCzxoW+H73q0ksvJfeQjV8e8MEPfhA3A/hrOSbf0DfLHInAKCGgkxz9GQdMILz9&#10;7W/HGhlZBX/lwAAa9HZGJIg7M2yDv7LM673vfe9rXvOaxYsXRyxYZy0zJQKJwNgjEJ6ve+yxBzuc&#10;/+hHP2JdV4w8Ja9GcoyTnuETdzjchNjBK0PAjv2LyztuIQSqMK0tVPTEKNb2T4yhww47jPiv7DRL&#10;Mjj8YA9IZ8/gGF8lJnrMkxM0E8MYGuspDKElPcWMiUuAk8B5552HGxzrt7BSzdI952JsxiVMGuhH&#10;e8YZZxCFgClLF4LIdxnC5aissSwhazthECjv/kisG8joZz7zGUaYNnO6qlBkYz8dg+LdcccdH/rQ&#10;h/BtW7p0aa7NmDD2kA+SjgRD24CdPYntDFjsCQM46qijBvsVYB0ou6SwDzVuhTF9k44EQ6OcObYA&#10;AsFiw42V6BkXXXTRu9/97oiIHlYaTgWYOvoras3+++//zGc+s65efBURZ7dAlbPIRCARGBQBW2t0&#10;KDTwiy++mOlB1hbPnz/f2OT2TeVOhzAj55577rJly4gdm3pKmtdEQuD/AyKK5cyBtkMiAAAAAElF&#10;TkSuQmCCUEsBAi0AFAAGAAgAAAAhALGCZ7YKAQAAEwIAABMAAAAAAAAAAAAAAAAAAAAAAFtDb250&#10;ZW50X1R5cGVzXS54bWxQSwECLQAUAAYACAAAACEAOP0h/9YAAACUAQAACwAAAAAAAAAAAAAAAAA7&#10;AQAAX3JlbHMvLnJlbHNQSwECLQAUAAYACAAAACEAfuPJTTMDAACHBwAADgAAAAAAAAAAAAAAAAA6&#10;AgAAZHJzL2Uyb0RvYy54bWxQSwECLQAUAAYACAAAACEAqiYOvrwAAAAhAQAAGQAAAAAAAAAAAAAA&#10;AACZBQAAZHJzL19yZWxzL2Uyb0RvYy54bWwucmVsc1BLAQItABQABgAIAAAAIQDiq1fe3gAAAAUB&#10;AAAPAAAAAAAAAAAAAAAAAIwGAABkcnMvZG93bnJldi54bWxQSwECLQAKAAAAAAAAACEAAnJYjAl1&#10;AgAJdQIAFAAAAAAAAAAAAAAAAACXBwAAZHJzL21lZGlhL2ltYWdlMS5wbmdQSwUGAAAAAAYABgB8&#10;AQAA0nwCAAAA&#10;">
                 <v:shapetype id="_x0000_t75" coordsize="21600,21600" o:spt="75" o:preferrelative="t" path="m@4@5l@4@11@9@11@9@5xe" filled="f" stroked="f">
                   <v:stroke joinstyle="miter"/>
                   <v:formulas>
@@ -12000,7 +12263,7 @@
                   <v:path o:connecttype="none"/>
                 </v:shape>
                 <v:shape id="Picture 5" o:spid="_x0000_s1028" type="#_x0000_t75" style="position:absolute;width:61747;height:20688;visibility:visible;mso-wrap-style:square" o:gfxdata="UEsDBBQABgAIAAAAIQAEqzleAAEAAOYBAAATAAAAW0NvbnRlbnRfVHlwZXNdLnhtbJSRQU7DMBBF&#10;90jcwfIWJU5ZIISSdEHKEipUDjCyJ4lFMrY8bmhvj9O0G0SRWNoz/78nu1wfxkFMGNg6quQqL6RA&#10;0s5Y6ir5sXvJHqXgCGRgcISVPCLLdX17U+6OHlmkNHEl+xj9k1KsexyBc+eR0qR1YYSYjqFTHvQn&#10;dKjui+JBaUcRKWZx7pB12WAL+yGKzSFdLyYBB5bieVmcWZUE7werISZTNZH5QcnOhDwlTzvcW893&#10;SUOqXwnz5DrgnHtLTxOsQbGFEF9hTBrKBFbe6rgPmLbyv3tm0ZEz17ZWY94E3i7Ji9g1gHFfFHD6&#10;b3uTYu84XdrV6ZfqbwAAAP//AwBQSwMEFAAGAAgAAAAhAAjDGKTUAAAAkwEAAAsAAABfcmVscy8u&#10;cmVsc6SQwWrDMAyG74O+g9F9cdrDGKNOb4NeSwu7GltJzGLLSG7avv1M2WAZve2oX+j7xL/dXeOk&#10;ZmQJlAysmxYUJkc+pMHA6fj+/ApKik3eTpTQwA0Fdt3qaXvAyZZ6JGPIoioliYGxlPymtbgRo5WG&#10;Mqa66YmjLXXkQWfrPu2AetO2L5p/M6BbMNXeG+C934A63nI1/2HH4JiE+tI4ipr6PrhHVO3pkg44&#10;V4rlAYsBz3IPGeemPgf6sXf9T28OrpwZP6phof7Oq/nHrhdVdl8AAAD//wMAUEsDBBQABgAIAAAA&#10;IQAzLwWeQQAAADkAAAASAAAAZHJzL3BpY3R1cmV4bWwueG1ssrGvyM1RKEstKs7Mz7NVMtQzUFJI&#10;zUvOT8nMS7dVCg1x07VQUiguScxLSczJz0u1VapMLVayt+PlAgAAAP//AwBQSwMEFAAGAAgAAAAh&#10;AKpuc9fFAAAA2gAAAA8AAABkcnMvZG93bnJldi54bWxEj0FrwkAUhO8F/8PyhF6KblpBNLqKFEvr&#10;xRIVxNsz+0yC2bcxu9HYX98tFDwOM/MNM523phRXql1hWcFrPwJBnFpdcKZgt/3ojUA4j6yxtEwK&#10;7uRgPus8TTHW9sYJXTc+EwHCLkYFufdVLKVLczLo+rYiDt7J1gZ9kHUmdY23ADelfIuioTRYcFjI&#10;saL3nNLzpjEKXpYeP3/2ZnBfHZLvcZOsL3xslHrutosJCE+tf4T/219awRj+roQbIGe/AAAA//8D&#10;AFBLAQItABQABgAIAAAAIQAEqzleAAEAAOYBAAATAAAAAAAAAAAAAAAAAAAAAABbQ29udGVudF9U&#10;eXBlc10ueG1sUEsBAi0AFAAGAAgAAAAhAAjDGKTUAAAAkwEAAAsAAAAAAAAAAAAAAAAAMQEAAF9y&#10;ZWxzLy5yZWxzUEsBAi0AFAAGAAgAAAAhADMvBZ5BAAAAOQAAABIAAAAAAAAAAAAAAAAALgIAAGRy&#10;cy9waWN0dXJleG1sLnhtbFBLAQItABQABgAIAAAAIQCqbnPXxQAAANoAAAAPAAAAAAAAAAAAAAAA&#10;AJ8CAABkcnMvZG93bnJldi54bWxQSwUGAAAAAAQABAD3AAAAkQMAAAAA&#10;">
-                  <v:imagedata r:id="rId21" o:title=""/>
+                  <v:imagedata r:id="rId20" o:title=""/>
                 </v:shape>
                 <w10:anchorlock/>
               </v:group>
@@ -12669,7 +12932,16 @@
           <w:sz w:val="26"/>
           <w:szCs w:val="26"/>
         </w:rPr>
-        <w:t xml:space="preserve"> hiệu quả có một mô tả của khuôn mặt trên ba cấp độ khác nhau của </w:t>
+        <w:t xml:space="preserve"> hiệu quả có một mô tả của </w:t>
+      </w:r>
+      <w:r>
+        <w:rPr>
+          <w:rFonts w:ascii="Times New Roman" w:hAnsi="Times New Roman" w:cs="Times New Roman"/>
+          <w:sz w:val="26"/>
+          <w:szCs w:val="26"/>
+        </w:rPr>
+        <w:lastRenderedPageBreak/>
+        <w:t xml:space="preserve">khuôn mặt trên ba cấp độ khác nhau của </w:t>
       </w:r>
       <w:r>
         <w:rPr>
@@ -12876,7 +13148,7 @@
           <w:szCs w:val="32"/>
         </w:rPr>
       </w:pPr>
-      <w:bookmarkStart w:id="30" w:name="_Toc380043719"/>
+      <w:bookmarkStart w:id="30" w:name="_Toc380470844"/>
       <w:r>
         <w:rPr>
           <w:rFonts w:ascii="Times New Roman" w:hAnsi="Times New Roman" w:cs="Times New Roman"/>
@@ -13495,7 +13767,9 @@
           <w:noProof/>
           <w:sz w:val="26"/>
           <w:szCs w:val="26"/>
-        </w:rPr>
+          <w:lang w:eastAsia="ja-JP"/>
+        </w:rPr>
+        <w:lastRenderedPageBreak/>
         <w:drawing>
           <wp:inline distT="0" distB="0" distL="0" distR="0" wp14:anchorId="36FE6B32" wp14:editId="59632518">
             <wp:extent cx="4373880" cy="2665730"/>
@@ -13514,7 +13788,7 @@
                     </pic:cNvPicPr>
                   </pic:nvPicPr>
                   <pic:blipFill>
-                    <a:blip r:embed="rId22">
+                    <a:blip r:embed="rId21">
                       <a:extLst>
                         <a:ext uri="{28A0092B-C50C-407E-A947-70E740481C1C}">
                           <a14:useLocalDpi xmlns:a14="http://schemas.microsoft.com/office/drawing/2010/main" val="0"/>
@@ -14124,7 +14398,6 @@
           <w:sz w:val="26"/>
           <w:szCs w:val="26"/>
         </w:rPr>
-        <w:lastRenderedPageBreak/>
         <w:t>trong đó x và ξ là những biểu đồ tăng cường</w:t>
       </w:r>
       <w:r>
@@ -14800,7 +15073,16 @@
           <w:sz w:val="26"/>
           <w:szCs w:val="26"/>
         </w:rPr>
-        <w:t>đối với sự thay đổi thang xám đơn điệu</w:t>
+        <w:t xml:space="preserve">đối với sự thay đổi </w:t>
+      </w:r>
+      <w:r>
+        <w:rPr>
+          <w:rFonts w:ascii="Times New Roman" w:hAnsi="Times New Roman" w:cs="Times New Roman"/>
+          <w:sz w:val="26"/>
+          <w:szCs w:val="26"/>
+        </w:rPr>
+        <w:lastRenderedPageBreak/>
+        <w:t>thang xám đơn điệu</w:t>
       </w:r>
       <w:r>
         <w:rPr>
@@ -14892,6 +15174,7 @@
       <w:r>
         <w:rPr>
           <w:noProof/>
+          <w:lang w:eastAsia="ja-JP"/>
         </w:rPr>
         <w:drawing>
           <wp:inline distT="0" distB="0" distL="0" distR="0" wp14:anchorId="4B92F1F2" wp14:editId="5F589DCA">
@@ -14911,7 +15194,7 @@
                     </pic:cNvPicPr>
                   </pic:nvPicPr>
                   <pic:blipFill>
-                    <a:blip r:embed="rId23">
+                    <a:blip r:embed="rId22">
                       <a:extLst>
                         <a:ext uri="{28A0092B-C50C-407E-A947-70E740481C1C}">
                           <a14:useLocalDpi xmlns:a14="http://schemas.microsoft.com/office/drawing/2010/main" val="0"/>
@@ -15168,7 +15451,6 @@
           <w:sz w:val="26"/>
           <w:szCs w:val="26"/>
         </w:rPr>
-        <w:lastRenderedPageBreak/>
         <w:t xml:space="preserve">Nhóm của </w:t>
       </w:r>
       <w:r>
@@ -15620,7 +15902,16 @@
           <w:sz w:val="26"/>
           <w:szCs w:val="26"/>
         </w:rPr>
-        <w:t xml:space="preserve"> đề xuất một biến thể của AdaBoost gọi JSBoost lựa chọn các thiết lập tối ưu của LBP </w:t>
+        <w:t xml:space="preserve"> </w:t>
+      </w:r>
+      <w:r>
+        <w:rPr>
+          <w:rFonts w:ascii="Times New Roman" w:hAnsi="Times New Roman" w:cs="Times New Roman"/>
+          <w:sz w:val="26"/>
+          <w:szCs w:val="26"/>
+        </w:rPr>
+        <w:lastRenderedPageBreak/>
+        <w:t xml:space="preserve">đề xuất một biến thể của AdaBoost gọi JSBoost lựa chọn các thiết lập tối ưu của LBP </w:t>
       </w:r>
       <w:r>
         <w:rPr>
@@ -16306,16 +16597,7 @@
           <w:sz w:val="26"/>
           <w:szCs w:val="26"/>
         </w:rPr>
-        <w:t xml:space="preserve">dựa </w:t>
-      </w:r>
-      <w:r>
-        <w:rPr>
-          <w:rFonts w:ascii="Times New Roman" w:hAnsi="Times New Roman" w:cs="Times New Roman"/>
-          <w:sz w:val="26"/>
-          <w:szCs w:val="26"/>
-        </w:rPr>
-        <w:lastRenderedPageBreak/>
-        <w:t>trên đánh giá mật độ hạt nhân trong không gian</w:t>
+        <w:t>dựa trên đánh giá mật độ hạt nhân trong không gian</w:t>
       </w:r>
       <w:r>
         <w:rPr>
@@ -16402,7 +16684,7 @@
           <w:szCs w:val="32"/>
         </w:rPr>
       </w:pPr>
-      <w:bookmarkStart w:id="31" w:name="_Toc380043720"/>
+      <w:bookmarkStart w:id="31" w:name="_Toc380470845"/>
       <w:r>
         <w:rPr>
           <w:rFonts w:ascii="Times New Roman" w:hAnsi="Times New Roman" w:cs="Times New Roman"/>
@@ -16430,7 +16712,16 @@
           <w:sz w:val="26"/>
           <w:szCs w:val="26"/>
         </w:rPr>
-        <w:t>Cách tiếp cận LBP được áp dụng vào nhiều việc phân tích khuôn mặt khác như phát hiện biểu cảm khuôn mặt, phát hiện giới tính, phân lớp độ tuổi, phát hiện khuôn mặt, nhận dạng tròng mắt, ước lượng tư thế đầu và nhận dạng khuôn mặt 3D. Ví dụ như LBP dùng với Active Shape Model (ASM) để cục bộ hóa và biểu diễn điểm trọng yếu của khuôn mặt vì việc cục bộ hóa chính xác rất quan trọng đối với việc phân tích khuôn mặt và tổng hợp vấn đề. Diện mạo cục bộ của các điểm trọng yếu trong ảnh khuôn mặt được mô hình hóa bằng bản mở rộng của LBP (ELBP). ELBP được đề xuất không chỉ để mã hóa thông tin dẫn xuất đầu tiên của ảnh khuôn mặt mà còn vận tốc biến đổi cục bộ. Các thí nghiệm đã cho thấy sự kết hợp ASM-ELBP đã làm tăng độ chính xác liên kết khuôn mặt so với phương pháp ASM ban đầu.</w:t>
+        <w:t xml:space="preserve">Cách tiếp cận LBP được áp dụng vào nhiều việc phân tích khuôn mặt khác như phát hiện biểu cảm khuôn mặt, phát hiện giới tính, phân lớp độ tuổi, phát hiện khuôn mặt, nhận dạng tròng mắt, ước lượng tư thế đầu và nhận dạng khuôn mặt 3D. Ví dụ như LBP dùng với Active Shape Model (ASM) để cục bộ hóa và biểu diễn điểm trọng yếu của khuôn mặt vì việc cục bộ hóa chính xác rất quan trọng đối với việc phân tích khuôn mặt và tổng hợp vấn đề. Diện mạo cục bộ của các điểm trọng yếu trong ảnh khuôn mặt được mô hình hóa bằng bản mở rộng của LBP (ELBP). ELBP được đề xuất không chỉ để mã hóa thông tin dẫn xuất đầu tiên của ảnh khuôn mặt mà còn vận tốc biến đổi cục bộ. Các thí nghiệm </w:t>
+      </w:r>
+      <w:r>
+        <w:rPr>
+          <w:rFonts w:ascii="Times New Roman" w:hAnsi="Times New Roman" w:cs="Times New Roman"/>
+          <w:sz w:val="26"/>
+          <w:szCs w:val="26"/>
+        </w:rPr>
+        <w:lastRenderedPageBreak/>
+        <w:t>đã cho thấy sự kết hợp ASM-ELBP đã làm tăng độ chính xác liên kết khuôn mặt so với phương pháp ASM ban đầu.</w:t>
       </w:r>
     </w:p>
     <w:p>
@@ -16449,6 +16740,7 @@
           <w:noProof/>
           <w:sz w:val="26"/>
           <w:szCs w:val="26"/>
+          <w:lang w:eastAsia="ja-JP"/>
         </w:rPr>
         <w:drawing>
           <wp:inline distT="0" distB="0" distL="0" distR="0" wp14:anchorId="65AA3628" wp14:editId="4DEC8C53">
@@ -16468,7 +16760,7 @@
                     </pic:cNvPicPr>
                   </pic:nvPicPr>
                   <pic:blipFill>
-                    <a:blip r:embed="rId24">
+                    <a:blip r:embed="rId23">
                       <a:extLst>
                         <a:ext uri="{28A0092B-C50C-407E-A947-70E740481C1C}">
                           <a14:useLocalDpi xmlns:a14="http://schemas.microsoft.com/office/drawing/2010/main" val="0"/>
@@ -16614,7 +16906,7 @@
           <w:szCs w:val="36"/>
         </w:rPr>
       </w:pPr>
-      <w:bookmarkStart w:id="32" w:name="_Toc380043721"/>
+      <w:bookmarkStart w:id="32" w:name="_Toc380470846"/>
       <w:r>
         <w:rPr>
           <w:rFonts w:ascii="Times New Roman" w:hAnsi="Times New Roman" w:cs="Times New Roman"/>
@@ -16675,7 +16967,7 @@
           <w:szCs w:val="36"/>
         </w:rPr>
       </w:pPr>
-      <w:bookmarkStart w:id="33" w:name="_Toc380043722"/>
+      <w:bookmarkStart w:id="33" w:name="_Toc380470847"/>
       <w:r>
         <w:rPr>
           <w:rFonts w:ascii="Times New Roman" w:hAnsi="Times New Roman" w:cs="Times New Roman"/>
@@ -16718,7 +17010,7 @@
           <w:szCs w:val="32"/>
         </w:rPr>
       </w:pPr>
-      <w:bookmarkStart w:id="34" w:name="_Toc380043723"/>
+      <w:bookmarkStart w:id="34" w:name="_Toc380470848"/>
       <w:r>
         <w:rPr>
           <w:rFonts w:ascii="Times New Roman" w:hAnsi="Times New Roman" w:cs="Times New Roman"/>
@@ -16754,7 +17046,7 @@
           <w:szCs w:val="32"/>
         </w:rPr>
       </w:pPr>
-      <w:bookmarkStart w:id="35" w:name="_Toc380043724"/>
+      <w:bookmarkStart w:id="35" w:name="_Toc380470849"/>
       <w:r>
         <w:rPr>
           <w:rFonts w:ascii="Times New Roman" w:hAnsi="Times New Roman" w:cs="Times New Roman"/>
@@ -16762,6 +17054,7 @@
           <w:sz w:val="32"/>
           <w:szCs w:val="32"/>
         </w:rPr>
+        <w:lastRenderedPageBreak/>
         <w:t>Kết quả thực nghiệm</w:t>
       </w:r>
       <w:bookmarkEnd w:id="35"/>
@@ -16810,7 +17103,7 @@
           <w:szCs w:val="36"/>
         </w:rPr>
       </w:pPr>
-      <w:bookmarkStart w:id="36" w:name="_Toc380043725"/>
+      <w:bookmarkStart w:id="36" w:name="_Toc380470850"/>
       <w:r>
         <w:rPr>
           <w:rFonts w:ascii="Times New Roman" w:hAnsi="Times New Roman" w:cs="Times New Roman"/>
@@ -17040,7 +17333,7 @@
       </w:pPr>
     </w:p>
     <w:sectPr>
-      <w:footerReference w:type="default" r:id="rId25"/>
+      <w:footerReference w:type="default" r:id="rId24"/>
       <w:pgSz w:w="12240" w:h="15840"/>
       <w:pgMar w:top="907" w:right="1134" w:bottom="1021" w:left="1701" w:header="720" w:footer="720" w:gutter="0"/>
       <w:pgBorders w:display="firstPage" w:offsetFrom="page">
@@ -17059,7 +17352,7 @@
 </file>
 
 <file path=word/endnotes.xml><?xml version="1.0" encoding="utf-8"?>
-<w:endnotes xmlns:wpc="http://schemas.microsoft.com/office/word/2010/wordprocessingCanvas" xmlns:mc="http://schemas.openxmlformats.org/markup-compatibility/2006" xmlns:o="urn:schemas-microsoft-com:office:office" xmlns:r="http://schemas.openxmlformats.org/officeDocument/2006/relationships" xmlns:m="http://schemas.openxmlformats.org/officeDocument/2006/math" xmlns:v="urn:schemas-microsoft-com:vml" xmlns:wp14="http://schemas.microsoft.com/office/word/2010/wordprocessingDrawing" xmlns:wp="http://schemas.openxmlformats.org/drawingml/2006/wordprocessingDrawing" xmlns:w10="urn:schemas-microsoft-com:office:word" xmlns:w="http://schemas.openxmlformats.org/wordprocessingml/2006/main" xmlns:w14="http://schemas.microsoft.com/office/word/2010/wordml" xmlns:wpg="http://schemas.microsoft.com/office/word/2010/wordprocessingGroup" xmlns:wpi="http://schemas.microsoft.com/office/word/2010/wordprocessingInk" xmlns:wne="http://schemas.microsoft.com/office/word/2006/wordml" xmlns:wps="http://schemas.microsoft.com/office/word/2010/wordprocessingShape" mc:Ignorable="w14 wp14">
+<w:endnotes xmlns:wpc="http://schemas.microsoft.com/office/word/2010/wordprocessingCanvas" xmlns:mc="http://schemas.openxmlformats.org/markup-compatibility/2006" xmlns:o="urn:schemas-microsoft-com:office:office" xmlns:r="http://schemas.openxmlformats.org/officeDocument/2006/relationships" xmlns:m="http://schemas.openxmlformats.org/officeDocument/2006/math" xmlns:v="urn:schemas-microsoft-com:vml" xmlns:wp14="http://schemas.microsoft.com/office/word/2010/wordprocessingDrawing" xmlns:wp="http://schemas.openxmlformats.org/drawingml/2006/wordprocessingDrawing" xmlns:w10="urn:schemas-microsoft-com:office:word" xmlns:w="http://schemas.openxmlformats.org/wordprocessingml/2006/main" xmlns:w14="http://schemas.microsoft.com/office/word/2010/wordml" xmlns:w15="http://schemas.microsoft.com/office/word/2012/wordml" xmlns:wpg="http://schemas.microsoft.com/office/word/2010/wordprocessingGroup" xmlns:wpi="http://schemas.microsoft.com/office/word/2010/wordprocessingInk" xmlns:wne="http://schemas.microsoft.com/office/word/2006/wordml" xmlns:wps="http://schemas.microsoft.com/office/word/2010/wordprocessingShape" mc:Ignorable="w14 w15 wp14">
   <w:endnote w:type="separator" w:id="-1">
     <w:p>
       <w:pPr>
@@ -17084,7 +17377,7 @@
 </file>
 
 <file path=word/footer1.xml><?xml version="1.0" encoding="utf-8"?>
-<w:ftr xmlns:wpc="http://schemas.microsoft.com/office/word/2010/wordprocessingCanvas" xmlns:mc="http://schemas.openxmlformats.org/markup-compatibility/2006" xmlns:o="urn:schemas-microsoft-com:office:office" xmlns:r="http://schemas.openxmlformats.org/officeDocument/2006/relationships" xmlns:m="http://schemas.openxmlformats.org/officeDocument/2006/math" xmlns:v="urn:schemas-microsoft-com:vml" xmlns:wp14="http://schemas.microsoft.com/office/word/2010/wordprocessingDrawing" xmlns:wp="http://schemas.openxmlformats.org/drawingml/2006/wordprocessingDrawing" xmlns:w10="urn:schemas-microsoft-com:office:word" xmlns:w="http://schemas.openxmlformats.org/wordprocessingml/2006/main" xmlns:w14="http://schemas.microsoft.com/office/word/2010/wordml" xmlns:wpg="http://schemas.microsoft.com/office/word/2010/wordprocessingGroup" xmlns:wpi="http://schemas.microsoft.com/office/word/2010/wordprocessingInk" xmlns:wne="http://schemas.microsoft.com/office/word/2006/wordml" xmlns:wps="http://schemas.microsoft.com/office/word/2010/wordprocessingShape" mc:Ignorable="w14 wp14">
+<w:ftr xmlns:wpc="http://schemas.microsoft.com/office/word/2010/wordprocessingCanvas" xmlns:mc="http://schemas.openxmlformats.org/markup-compatibility/2006" xmlns:o="urn:schemas-microsoft-com:office:office" xmlns:r="http://schemas.openxmlformats.org/officeDocument/2006/relationships" xmlns:m="http://schemas.openxmlformats.org/officeDocument/2006/math" xmlns:v="urn:schemas-microsoft-com:vml" xmlns:wp14="http://schemas.microsoft.com/office/word/2010/wordprocessingDrawing" xmlns:wp="http://schemas.openxmlformats.org/drawingml/2006/wordprocessingDrawing" xmlns:w10="urn:schemas-microsoft-com:office:word" xmlns:w="http://schemas.openxmlformats.org/wordprocessingml/2006/main" xmlns:w14="http://schemas.microsoft.com/office/word/2010/wordml" xmlns:w15="http://schemas.microsoft.com/office/word/2012/wordml" xmlns:wpg="http://schemas.microsoft.com/office/word/2010/wordprocessingGroup" xmlns:wpi="http://schemas.microsoft.com/office/word/2010/wordprocessingInk" xmlns:wne="http://schemas.microsoft.com/office/word/2006/wordml" xmlns:wps="http://schemas.microsoft.com/office/word/2010/wordprocessingShape" mc:Ignorable="w14 w15 wp14">
   <w:sdt>
     <w:sdtPr>
       <w:id w:val="226419443"/>
@@ -17143,7 +17436,7 @@
             <w:sz w:val="20"/>
             <w:szCs w:val="20"/>
           </w:rPr>
-          <w:t>5</w:t>
+          <w:t>1</w:t>
         </w:r>
         <w:r>
           <w:rPr>
@@ -17166,7 +17459,7 @@
 </file>
 
 <file path=word/footnotes.xml><?xml version="1.0" encoding="utf-8"?>
-<w:footnotes xmlns:wpc="http://schemas.microsoft.com/office/word/2010/wordprocessingCanvas" xmlns:mc="http://schemas.openxmlformats.org/markup-compatibility/2006" xmlns:o="urn:schemas-microsoft-com:office:office" xmlns:r="http://schemas.openxmlformats.org/officeDocument/2006/relationships" xmlns:m="http://schemas.openxmlformats.org/officeDocument/2006/math" xmlns:v="urn:schemas-microsoft-com:vml" xmlns:wp14="http://schemas.microsoft.com/office/word/2010/wordprocessingDrawing" xmlns:wp="http://schemas.openxmlformats.org/drawingml/2006/wordprocessingDrawing" xmlns:w10="urn:schemas-microsoft-com:office:word" xmlns:w="http://schemas.openxmlformats.org/wordprocessingml/2006/main" xmlns:w14="http://schemas.microsoft.com/office/word/2010/wordml" xmlns:wpg="http://schemas.microsoft.com/office/word/2010/wordprocessingGroup" xmlns:wpi="http://schemas.microsoft.com/office/word/2010/wordprocessingInk" xmlns:wne="http://schemas.microsoft.com/office/word/2006/wordml" xmlns:wps="http://schemas.microsoft.com/office/word/2010/wordprocessingShape" mc:Ignorable="w14 wp14">
+<w:footnotes xmlns:wpc="http://schemas.microsoft.com/office/word/2010/wordprocessingCanvas" xmlns:mc="http://schemas.openxmlformats.org/markup-compatibility/2006" xmlns:o="urn:schemas-microsoft-com:office:office" xmlns:r="http://schemas.openxmlformats.org/officeDocument/2006/relationships" xmlns:m="http://schemas.openxmlformats.org/officeDocument/2006/math" xmlns:v="urn:schemas-microsoft-com:vml" xmlns:wp14="http://schemas.microsoft.com/office/word/2010/wordprocessingDrawing" xmlns:wp="http://schemas.openxmlformats.org/drawingml/2006/wordprocessingDrawing" xmlns:w10="urn:schemas-microsoft-com:office:word" xmlns:w="http://schemas.openxmlformats.org/wordprocessingml/2006/main" xmlns:w14="http://schemas.microsoft.com/office/word/2010/wordml" xmlns:w15="http://schemas.microsoft.com/office/word/2012/wordml" xmlns:wpg="http://schemas.microsoft.com/office/word/2010/wordprocessingGroup" xmlns:wpi="http://schemas.microsoft.com/office/word/2010/wordprocessingInk" xmlns:wne="http://schemas.microsoft.com/office/word/2006/wordml" xmlns:wps="http://schemas.microsoft.com/office/word/2010/wordprocessingShape" mc:Ignorable="w14 w15 wp14">
   <w:footnote w:type="separator" w:id="-1">
     <w:p>
       <w:pPr>
@@ -17191,7 +17484,7 @@
 </file>
 
 <file path=word/numbering.xml><?xml version="1.0" encoding="utf-8"?>
-<w:numbering xmlns:wpc="http://schemas.microsoft.com/office/word/2010/wordprocessingCanvas" xmlns:mc="http://schemas.openxmlformats.org/markup-compatibility/2006" xmlns:o="urn:schemas-microsoft-com:office:office" xmlns:r="http://schemas.openxmlformats.org/officeDocument/2006/relationships" xmlns:m="http://schemas.openxmlformats.org/officeDocument/2006/math" xmlns:v="urn:schemas-microsoft-com:vml" xmlns:wp14="http://schemas.microsoft.com/office/word/2010/wordprocessingDrawing" xmlns:wp="http://schemas.openxmlformats.org/drawingml/2006/wordprocessingDrawing" xmlns:w10="urn:schemas-microsoft-com:office:word" xmlns:w="http://schemas.openxmlformats.org/wordprocessingml/2006/main" xmlns:w14="http://schemas.microsoft.com/office/word/2010/wordml" xmlns:wpg="http://schemas.microsoft.com/office/word/2010/wordprocessingGroup" xmlns:wpi="http://schemas.microsoft.com/office/word/2010/wordprocessingInk" xmlns:wne="http://schemas.microsoft.com/office/word/2006/wordml" xmlns:wps="http://schemas.microsoft.com/office/word/2010/wordprocessingShape" mc:Ignorable="w14 wp14">
+<w:numbering xmlns:wpc="http://schemas.microsoft.com/office/word/2010/wordprocessingCanvas" xmlns:mc="http://schemas.openxmlformats.org/markup-compatibility/2006" xmlns:o="urn:schemas-microsoft-com:office:office" xmlns:r="http://schemas.openxmlformats.org/officeDocument/2006/relationships" xmlns:m="http://schemas.openxmlformats.org/officeDocument/2006/math" xmlns:v="urn:schemas-microsoft-com:vml" xmlns:wp14="http://schemas.microsoft.com/office/word/2010/wordprocessingDrawing" xmlns:wp="http://schemas.openxmlformats.org/drawingml/2006/wordprocessingDrawing" xmlns:w10="urn:schemas-microsoft-com:office:word" xmlns:w="http://schemas.openxmlformats.org/wordprocessingml/2006/main" xmlns:w14="http://schemas.microsoft.com/office/word/2010/wordml" xmlns:w15="http://schemas.microsoft.com/office/word/2012/wordml" xmlns:wpg="http://schemas.microsoft.com/office/word/2010/wordprocessingGroup" xmlns:wpi="http://schemas.microsoft.com/office/word/2010/wordprocessingInk" xmlns:wne="http://schemas.microsoft.com/office/word/2006/wordml" xmlns:wps="http://schemas.microsoft.com/office/word/2010/wordprocessingShape" mc:Ignorable="w14 w15 wp14">
   <w:abstractNum w:abstractNumId="0">
     <w:nsid w:val="0AE65747"/>
     <w:multiLevelType w:val="multilevel"/>
@@ -18775,7 +19068,7 @@
 </file>
 
 <file path=word/styles.xml><?xml version="1.0" encoding="utf-8"?>
-<w:styles xmlns:mc="http://schemas.openxmlformats.org/markup-compatibility/2006" xmlns:r="http://schemas.openxmlformats.org/officeDocument/2006/relationships" xmlns:w="http://schemas.openxmlformats.org/wordprocessingml/2006/main" xmlns:w14="http://schemas.microsoft.com/office/word/2010/wordml" mc:Ignorable="w14">
+<w:styles xmlns:mc="http://schemas.openxmlformats.org/markup-compatibility/2006" xmlns:r="http://schemas.openxmlformats.org/officeDocument/2006/relationships" xmlns:w="http://schemas.openxmlformats.org/wordprocessingml/2006/main" xmlns:w14="http://schemas.microsoft.com/office/word/2010/wordml" xmlns:w15="http://schemas.microsoft.com/office/word/2012/wordml" mc:Ignorable="w14 w15">
   <w:docDefaults>
     <w:rPrDefault>
       <w:rPr>
@@ -18792,1005 +19085,378 @@
       </w:pPr>
     </w:pPrDefault>
   </w:docDefaults>
-  <w:latentStyles w:defLockedState="0" w:defUIPriority="99" w:defSemiHidden="1" w:defUnhideWhenUsed="1" w:defQFormat="0" w:count="267">
-    <w:lsdException w:name="Normal" w:semiHidden="0" w:uiPriority="0" w:unhideWhenUsed="0" w:qFormat="1"/>
-    <w:lsdException w:name="heading 1" w:semiHidden="0" w:uiPriority="9" w:unhideWhenUsed="0" w:qFormat="1"/>
-    <w:lsdException w:name="heading 2" w:uiPriority="9" w:qFormat="1"/>
-    <w:lsdException w:name="heading 3" w:uiPriority="9" w:qFormat="1"/>
-    <w:lsdException w:name="heading 4" w:uiPriority="9" w:qFormat="1"/>
-    <w:lsdException w:name="heading 5" w:uiPriority="9" w:qFormat="1"/>
-    <w:lsdException w:name="heading 6" w:uiPriority="9" w:qFormat="1"/>
-    <w:lsdException w:name="heading 7" w:uiPriority="9" w:qFormat="1"/>
-    <w:lsdException w:name="heading 8" w:uiPriority="9" w:qFormat="1"/>
-    <w:lsdException w:name="heading 9" w:uiPriority="9" w:qFormat="1"/>
-    <w:lsdException w:name="toc 1" w:uiPriority="39"/>
-    <w:lsdException w:name="toc 2" w:uiPriority="39"/>
-    <w:lsdException w:name="toc 3" w:uiPriority="39"/>
-    <w:lsdException w:name="toc 4" w:uiPriority="39"/>
-    <w:lsdException w:name="toc 5" w:uiPriority="39"/>
-    <w:lsdException w:name="toc 6" w:uiPriority="39"/>
-    <w:lsdException w:name="toc 7" w:uiPriority="39"/>
-    <w:lsdException w:name="toc 8" w:uiPriority="39"/>
-    <w:lsdException w:name="toc 9" w:uiPriority="39"/>
-    <w:lsdException w:name="header" w:uiPriority="0"/>
-    <w:lsdException w:name="caption" w:uiPriority="35" w:qFormat="1"/>
-    <w:lsdException w:name="Title" w:semiHidden="0" w:uiPriority="10" w:unhideWhenUsed="0" w:qFormat="1"/>
-    <w:lsdException w:name="Default Paragraph Font" w:uiPriority="1"/>
-    <w:lsdException w:name="Body Text" w:uiPriority="0"/>
-    <w:lsdException w:name="Subtitle" w:semiHidden="0" w:uiPriority="11" w:unhideWhenUsed="0" w:qFormat="1"/>
-    <w:lsdException w:name="Strong" w:semiHidden="0" w:uiPriority="22" w:unhideWhenUsed="0" w:qFormat="1"/>
-    <w:lsdException w:name="Emphasis" w:semiHidden="0" w:uiPriority="20" w:unhideWhenUsed="0" w:qFormat="1"/>
-    <w:lsdException w:name="Table Grid" w:semiHidden="0" w:uiPriority="59" w:unhideWhenUsed="0"/>
-    <w:lsdException w:name="Placeholder Text" w:unhideWhenUsed="0"/>
-    <w:lsdException w:name="No Spacing" w:semiHidden="0" w:uiPriority="1" w:unhideWhenUsed="0" w:qFormat="1"/>
-    <w:lsdException w:name="Light Shading" w:semiHidden="0" w:uiPriority="60" w:unhideWhenUsed="0"/>
-    <w:lsdException w:name="Light List" w:semiHidden="0" w:uiPriority="61" w:unhideWhenUsed="0"/>
-    <w:lsdException w:name="Light Grid" w:semiHidden="0" w:uiPriority="62" w:unhideWhenUsed="0"/>
-    <w:lsdException w:name="Medium Shading 1" w:semiHidden="0" w:uiPriority="63" w:unhideWhenUsed="0"/>
-    <w:lsdException w:name="Medium Shading 2" w:semiHidden="0" w:uiPriority="64" w:unhideWhenUsed="0"/>
-    <w:lsdException w:name="Medium List 1" w:semiHidden="0" w:uiPriority="65" w:unhideWhenUsed="0"/>
-    <w:lsdException w:name="Medium List 2" w:semiHidden="0" w:uiPriority="66" w:unhideWhenUsed="0"/>
-    <w:lsdException w:name="Medium Grid 1" w:semiHidden="0" w:uiPriority="67" w:unhideWhenUsed="0"/>
-    <w:lsdException w:name="Medium Grid 2" w:semiHidden="0" w:uiPriority="68" w:unhideWhenUsed="0"/>
-    <w:lsdException w:name="Medium Grid 3" w:semiHidden="0" w:uiPriority="69" w:unhideWhenUsed="0"/>
-    <w:lsdException w:name="Dark List" w:semiHidden="0" w:uiPriority="70" w:unhideWhenUsed="0"/>
-    <w:lsdException w:name="Colorful Shading" w:semiHidden="0" w:uiPriority="71" w:unhideWhenUsed="0"/>
-    <w:lsdException w:name="Colorful List" w:semiHidden="0" w:uiPriority="72" w:unhideWhenUsed="0"/>
-    <w:lsdException w:name="Colorful Grid" w:semiHidden="0" w:uiPriority="73" w:unhideWhenUsed="0"/>
-    <w:lsdException w:name="Light Shading Accent 1" w:semiHidden="0" w:uiPriority="60" w:unhideWhenUsed="0"/>
-    <w:lsdException w:name="Light List Accent 1" w:semiHidden="0" w:uiPriority="61" w:unhideWhenUsed="0"/>
-    <w:lsdException w:name="Light Grid Accent 1" w:semiHidden="0" w:uiPriority="62" w:unhideWhenUsed="0"/>
-    <w:lsdException w:name="Medium Shading 1 Accent 1" w:semiHidden="0" w:uiPriority="63" w:unhideWhenUsed="0"/>
-    <w:lsdException w:name="Medium Shading 2 Accent 1" w:semiHidden="0" w:uiPriority="64" w:unhideWhenUsed="0"/>
-    <w:lsdException w:name="Medium List 1 Accent 1" w:semiHidden="0" w:uiPriority="65" w:unhideWhenUsed="0"/>
-    <w:lsdException w:name="Revision" w:unhideWhenUsed="0"/>
-    <w:lsdException w:name="List Paragraph" w:semiHidden="0" w:uiPriority="34" w:unhideWhenUsed="0" w:qFormat="1"/>
-    <w:lsdException w:name="Quote" w:semiHidden="0" w:uiPriority="29" w:unhideWhenUsed="0" w:qFormat="1"/>
-    <w:lsdException w:name="Intense Quote" w:semiHidden="0" w:uiPriority="30" w:unhideWhenUsed="0" w:qFormat="1"/>
-    <w:lsdException w:name="Medium List 2 Accent 1" w:semiHidden="0" w:uiPriority="66" w:unhideWhenUsed="0"/>
-    <w:lsdException w:name="Medium Grid 1 Accent 1" w:semiHidden="0" w:uiPriority="67" w:unhideWhenUsed="0"/>
-    <w:lsdException w:name="Medium Grid 2 Accent 1" w:semiHidden="0" w:uiPriority="68" w:unhideWhenUsed="0"/>
-    <w:lsdException w:name="Medium Grid 3 Accent 1" w:semiHidden="0" w:uiPriority="69" w:unhideWhenUsed="0"/>
-    <w:lsdException w:name="Dark List Accent 1" w:semiHidden="0" w:uiPriority="70" w:unhideWhenUsed="0"/>
-    <w:lsdException w:name="Colorful Shading Accent 1" w:semiHidden="0" w:uiPriority="71" w:unhideWhenUsed="0"/>
-    <w:lsdException w:name="Colorful List Accent 1" w:semiHidden="0" w:uiPriority="72" w:unhideWhenUsed="0"/>
-    <w:lsdException w:name="Colorful Grid Accent 1" w:semiHidden="0" w:uiPriority="73" w:unhideWhenUsed="0"/>
-    <w:lsdException w:name="Light Shading Accent 2" w:semiHidden="0" w:uiPriority="60" w:unhideWhenUsed="0"/>
-    <w:lsdException w:name="Light List Accent 2" w:semiHidden="0" w:uiPriority="61" w:unhideWhenUsed="0"/>
-    <w:lsdException w:name="Light Grid Accent 2" w:semiHidden="0" w:uiPriority="62" w:unhideWhenUsed="0"/>
-    <w:lsdException w:name="Medium Shading 1 Accent 2" w:semiHidden="0" w:uiPriority="63" w:unhideWhenUsed="0"/>
-    <w:lsdException w:name="Medium Shading 2 Accent 2" w:semiHidden="0" w:uiPriority="64" w:unhideWhenUsed="0"/>
-    <w:lsdException w:name="Medium List 1 Accent 2" w:semiHidden="0" w:uiPriority="65" w:unhideWhenUsed="0"/>
-    <w:lsdException w:name="Medium List 2 Accent 2" w:semiHidden="0" w:uiPriority="66" w:unhideWhenUsed="0"/>
-    <w:lsdException w:name="Medium Grid 1 Accent 2" w:semiHidden="0" w:uiPriority="67" w:unhideWhenUsed="0"/>
-    <w:lsdException w:name="Medium Grid 2 Accent 2" w:semiHidden="0" w:uiPriority="68" w:unhideWhenUsed="0"/>
-    <w:lsdException w:name="Medium Grid 3 Accent 2" w:semiHidden="0" w:uiPriority="69" w:unhideWhenUsed="0"/>
-    <w:lsdException w:name="Dark List Accent 2" w:semiHidden="0" w:uiPriority="70" w:unhideWhenUsed="0"/>
-    <w:lsdException w:name="Colorful Shading Accent 2" w:semiHidden="0" w:uiPriority="71" w:unhideWhenUsed="0"/>
-    <w:lsdException w:name="Colorful List Accent 2" w:semiHidden="0" w:uiPriority="72" w:unhideWhenUsed="0"/>
-    <w:lsdException w:name="Colorful Grid Accent 2" w:semiHidden="0" w:uiPriority="73" w:unhideWhenUsed="0"/>
-    <w:lsdException w:name="Light Shading Accent 3" w:semiHidden="0" w:uiPriority="60" w:unhideWhenUsed="0"/>
-    <w:lsdException w:name="Light List Accent 3" w:semiHidden="0" w:uiPriority="61" w:unhideWhenUsed="0"/>
-    <w:lsdException w:name="Light Grid Accent 3" w:semiHidden="0" w:uiPriority="62" w:unhideWhenUsed="0"/>
-    <w:lsdException w:name="Medium Shading 1 Accent 3" w:semiHidden="0" w:uiPriority="63" w:unhideWhenUsed="0"/>
-    <w:lsdException w:name="Medium Shading 2 Accent 3" w:semiHidden="0" w:uiPriority="64" w:unhideWhenUsed="0"/>
-    <w:lsdException w:name="Medium List 1 Accent 3" w:semiHidden="0" w:uiPriority="65" w:unhideWhenUsed="0"/>
-    <w:lsdException w:name="Medium List 2 Accent 3" w:semiHidden="0" w:uiPriority="66" w:unhideWhenUsed="0"/>
-    <w:lsdException w:name="Medium Grid 1 Accent 3" w:semiHidden="0" w:uiPriority="67" w:unhideWhenUsed="0"/>
-    <w:lsdException w:name="Medium Grid 2 Accent 3" w:semiHidden="0" w:uiPriority="68" w:unhideWhenUsed="0"/>
-    <w:lsdException w:name="Medium Grid 3 Accent 3" w:semiHidden="0" w:uiPriority="69" w:unhideWhenUsed="0"/>
-    <w:lsdException w:name="Dark List Accent 3" w:semiHidden="0" w:uiPriority="70" w:unhideWhenUsed="0"/>
-    <w:lsdException w:name="Colorful Shading Accent 3" w:semiHidden="0" w:uiPriority="71" w:unhideWhenUsed="0"/>
-    <w:lsdException w:name="Colorful List Accent 3" w:semiHidden="0" w:uiPriority="72" w:unhideWhenUsed="0"/>
-    <w:lsdException w:name="Colorful Grid Accent 3" w:semiHidden="0" w:uiPriority="73" w:unhideWhenUsed="0"/>
-    <w:lsdException w:name="Light Shading Accent 4" w:semiHidden="0" w:uiPriority="60" w:unhideWhenUsed="0"/>
-    <w:lsdException w:name="Light List Accent 4" w:semiHidden="0" w:uiPriority="61" w:unhideWhenUsed="0"/>
-    <w:lsdException w:name="Light Grid Accent 4" w:semiHidden="0" w:uiPriority="62" w:unhideWhenUsed="0"/>
-    <w:lsdException w:name="Medium Shading 1 Accent 4" w:semiHidden="0" w:uiPriority="63" w:unhideWhenUsed="0"/>
-    <w:lsdException w:name="Medium Shading 2 Accent 4" w:semiHidden="0" w:uiPriority="64" w:unhideWhenUsed="0"/>
-    <w:lsdException w:name="Medium List 1 Accent 4" w:semiHidden="0" w:uiPriority="65" w:unhideWhenUsed="0"/>
-    <w:lsdException w:name="Medium List 2 Accent 4" w:semiHidden="0" w:uiPriority="66" w:unhideWhenUsed="0"/>
-    <w:lsdException w:name="Medium Grid 1 Accent 4" w:semiHidden="0" w:uiPriority="67" w:unhideWhenUsed="0"/>
-    <w:lsdException w:name="Medium Grid 2 Accent 4" w:semiHidden="0" w:uiPriority="68" w:unhideWhenUsed="0"/>
-    <w:lsdException w:name="Medium Grid 3 Accent 4" w:semiHidden="0" w:uiPriority="69" w:unhideWhenUsed="0"/>
-    <w:lsdException w:name="Dark List Accent 4" w:semiHidden="0" w:uiPriority="70" w:unhideWhenUsed="0"/>
-    <w:lsdException w:name="Colorful Shading Accent 4" w:semiHidden="0" w:uiPriority="71" w:unhideWhenUsed="0"/>
-    <w:lsdException w:name="Colorful List Accent 4" w:semiHidden="0" w:uiPriority="72" w:unhideWhenUsed="0"/>
-    <w:lsdException w:name="Colorful Grid Accent 4" w:semiHidden="0" w:uiPriority="73" w:unhideWhenUsed="0"/>
-    <w:lsdException w:name="Light Shading Accent 5" w:semiHidden="0" w:uiPriority="60" w:unhideWhenUsed="0"/>
-    <w:lsdException w:name="Light List Accent 5" w:semiHidden="0" w:uiPriority="61" w:unhideWhenUsed="0"/>
-    <w:lsdException w:name="Light Grid Accent 5" w:semiHidden="0" w:uiPriority="62" w:unhideWhenUsed="0"/>
-    <w:lsdException w:name="Medium Shading 1 Accent 5" w:semiHidden="0" w:uiPriority="63" w:unhideWhenUsed="0"/>
-    <w:lsdException w:name="Medium Shading 2 Accent 5" w:semiHidden="0" w:uiPriority="64" w:unhideWhenUsed="0"/>
-    <w:lsdException w:name="Medium List 1 Accent 5" w:semiHidden="0" w:uiPriority="65" w:unhideWhenUsed="0"/>
-    <w:lsdException w:name="Medium List 2 Accent 5" w:semiHidden="0" w:uiPriority="66" w:unhideWhenUsed="0"/>
-    <w:lsdException w:name="Medium Grid 1 Accent 5" w:semiHidden="0" w:uiPriority="67" w:unhideWhenUsed="0"/>
-    <w:lsdException w:name="Medium Grid 2 Accent 5" w:semiHidden="0" w:uiPriority="68" w:unhideWhenUsed="0"/>
-    <w:lsdException w:name="Medium Grid 3 Accent 5" w:semiHidden="0" w:uiPriority="69" w:unhideWhenUsed="0"/>
-    <w:lsdException w:name="Dark List Accent 5" w:semiHidden="0" w:uiPriority="70" w:unhideWhenUsed="0"/>
-    <w:lsdException w:name="Colorful Shading Accent 5" w:semiHidden="0" w:uiPriority="71" w:unhideWhenUsed="0"/>
-    <w:lsdException w:name="Colorful List Accent 5" w:semiHidden="0" w:uiPriority="72" w:unhideWhenUsed="0"/>
-    <w:lsdException w:name="Colorful Grid Accent 5" w:semiHidden="0" w:uiPriority="73" w:unhideWhenUsed="0"/>
-    <w:lsdException w:name="Light Shading Accent 6" w:semiHidden="0" w:uiPriority="60" w:unhideWhenUsed="0"/>
-    <w:lsdException w:name="Light List Accent 6" w:semiHidden="0" w:uiPriority="61" w:unhideWhenUsed="0"/>
-    <w:lsdException w:name="Light Grid Accent 6" w:semiHidden="0" w:uiPriority="62" w:unhideWhenUsed="0"/>
-    <w:lsdException w:name="Medium Shading 1 Accent 6" w:semiHidden="0" w:uiPriority="63" w:unhideWhenUsed="0"/>
-    <w:lsdException w:name="Medium Shading 2 Accent 6" w:semiHidden="0" w:uiPriority="64" w:unhideWhenUsed="0"/>
-    <w:lsdException w:name="Medium List 1 Accent 6" w:semiHidden="0" w:uiPriority="65" w:unhideWhenUsed="0"/>
-    <w:lsdException w:name="Medium List 2 Accent 6" w:semiHidden="0" w:uiPriority="66" w:unhideWhenUsed="0"/>
-    <w:lsdException w:name="Medium Grid 1 Accent 6" w:semiHidden="0" w:uiPriority="67" w:unhideWhenUsed="0"/>
-    <w:lsdException w:name="Medium Grid 2 Accent 6" w:semiHidden="0" w:uiPriority="68" w:unhideWhenUsed="0"/>
-    <w:lsdException w:name="Medium Grid 3 Accent 6" w:semiHidden="0" w:uiPriority="69" w:unhideWhenUsed="0"/>
-    <w:lsdException w:name="Dark List Accent 6" w:semiHidden="0" w:uiPriority="70" w:unhideWhenUsed="0"/>
-    <w:lsdException w:name="Colorful Shading Accent 6" w:semiHidden="0" w:uiPriority="71" w:unhideWhenUsed="0"/>
-    <w:lsdException w:name="Colorful List Accent 6" w:semiHidden="0" w:uiPriority="72" w:unhideWhenUsed="0"/>
-    <w:lsdException w:name="Colorful Grid Accent 6" w:semiHidden="0" w:uiPriority="73" w:unhideWhenUsed="0"/>
-    <w:lsdException w:name="Subtle Emphasis" w:semiHidden="0" w:uiPriority="19" w:unhideWhenUsed="0" w:qFormat="1"/>
-    <w:lsdException w:name="Intense Emphasis" w:semiHidden="0" w:uiPriority="21" w:unhideWhenUsed="0" w:qFormat="1"/>
-    <w:lsdException w:name="Subtle Reference" w:semiHidden="0" w:uiPriority="31" w:unhideWhenUsed="0" w:qFormat="1"/>
-    <w:lsdException w:name="Intense Reference" w:semiHidden="0" w:uiPriority="32" w:unhideWhenUsed="0" w:qFormat="1"/>
-    <w:lsdException w:name="Book Title" w:semiHidden="0" w:uiPriority="33" w:unhideWhenUsed="0" w:qFormat="1"/>
-    <w:lsdException w:name="Bibliography" w:uiPriority="37"/>
-    <w:lsdException w:name="TOC Heading" w:uiPriority="39" w:qFormat="1"/>
-  </w:latentStyles>
-  <w:style w:type="paragraph" w:default="1" w:styleId="Normal">
-    <w:name w:val="Normal"/>
-    <w:qFormat/>
-    <w:rsid w:val="001C3314"/>
-  </w:style>
-  <w:style w:type="paragraph" w:styleId="Heading1">
-    <w:name w:val="heading 1"/>
-    <w:basedOn w:val="Normal"/>
-    <w:next w:val="Normal"/>
-    <w:link w:val="Heading1Char"/>
-    <w:uiPriority w:val="9"/>
-    <w:qFormat/>
-    <w:rsid w:val="00225097"/>
-    <w:pPr>
-      <w:keepNext/>
-      <w:keepLines/>
-      <w:numPr>
-        <w:numId w:val="1"/>
-      </w:numPr>
-      <w:outlineLvl w:val="0"/>
-    </w:pPr>
-    <w:rPr>
-      <w:rFonts w:asciiTheme="majorHAnsi" w:eastAsiaTheme="majorEastAsia" w:hAnsiTheme="majorHAnsi" w:cstheme="majorBidi"/>
-      <w:b/>
-      <w:bCs/>
-      <w:sz w:val="26"/>
-      <w:szCs w:val="28"/>
-    </w:rPr>
-  </w:style>
-  <w:style w:type="paragraph" w:styleId="Heading2">
-    <w:name w:val="heading 2"/>
-    <w:basedOn w:val="Normal"/>
-    <w:next w:val="Normal"/>
-    <w:link w:val="Heading2Char"/>
-    <w:uiPriority w:val="9"/>
-    <w:unhideWhenUsed/>
-    <w:qFormat/>
-    <w:rsid w:val="00587C3B"/>
-    <w:pPr>
-      <w:keepNext/>
-      <w:keepLines/>
-      <w:outlineLvl w:val="1"/>
-    </w:pPr>
-    <w:rPr>
-      <w:rFonts w:asciiTheme="majorHAnsi" w:eastAsiaTheme="majorEastAsia" w:hAnsiTheme="majorHAnsi" w:cstheme="majorBidi"/>
-      <w:b/>
-      <w:i/>
-      <w:sz w:val="26"/>
-      <w:szCs w:val="26"/>
-    </w:rPr>
-  </w:style>
-  <w:style w:type="paragraph" w:styleId="Heading3">
-    <w:name w:val="heading 3"/>
-    <w:basedOn w:val="Normal"/>
-    <w:next w:val="Normal"/>
-    <w:link w:val="Heading3Char"/>
-    <w:uiPriority w:val="9"/>
-    <w:unhideWhenUsed/>
-    <w:qFormat/>
-    <w:rsid w:val="005C59FA"/>
-    <w:pPr>
-      <w:keepNext/>
-      <w:keepLines/>
-      <w:numPr>
-        <w:ilvl w:val="2"/>
-        <w:numId w:val="1"/>
-      </w:numPr>
-      <w:outlineLvl w:val="2"/>
-    </w:pPr>
-    <w:rPr>
-      <w:rFonts w:ascii="Times New Roman" w:eastAsiaTheme="majorEastAsia" w:hAnsi="Times New Roman" w:cstheme="majorBidi"/>
-      <w:b/>
-      <w:bCs/>
-      <w:i/>
-      <w:sz w:val="26"/>
-    </w:rPr>
-  </w:style>
-  <w:style w:type="paragraph" w:styleId="Heading4">
-    <w:name w:val="heading 4"/>
-    <w:basedOn w:val="Normal"/>
-    <w:next w:val="Normal"/>
-    <w:link w:val="Heading4Char"/>
-    <w:uiPriority w:val="9"/>
-    <w:unhideWhenUsed/>
-    <w:qFormat/>
-    <w:rsid w:val="00157A81"/>
-    <w:pPr>
-      <w:keepNext/>
-      <w:keepLines/>
-      <w:numPr>
-        <w:ilvl w:val="3"/>
-        <w:numId w:val="1"/>
-      </w:numPr>
-      <w:spacing w:before="200" w:after="0"/>
-      <w:outlineLvl w:val="3"/>
-    </w:pPr>
-    <w:rPr>
-      <w:rFonts w:asciiTheme="majorHAnsi" w:eastAsiaTheme="majorEastAsia" w:hAnsiTheme="majorHAnsi" w:cstheme="majorBidi"/>
-      <w:b/>
-      <w:bCs/>
-      <w:i/>
-      <w:iCs/>
-      <w:color w:val="4F81BD" w:themeColor="accent1"/>
-    </w:rPr>
-  </w:style>
-  <w:style w:type="paragraph" w:styleId="Heading5">
-    <w:name w:val="heading 5"/>
-    <w:basedOn w:val="Normal"/>
-    <w:next w:val="Normal"/>
-    <w:link w:val="Heading5Char"/>
-    <w:uiPriority w:val="9"/>
-    <w:semiHidden/>
-    <w:unhideWhenUsed/>
-    <w:qFormat/>
-    <w:rsid w:val="00157A81"/>
-    <w:pPr>
-      <w:keepNext/>
-      <w:keepLines/>
-      <w:numPr>
-        <w:ilvl w:val="4"/>
-        <w:numId w:val="1"/>
-      </w:numPr>
-      <w:spacing w:before="200" w:after="0"/>
-      <w:outlineLvl w:val="4"/>
-    </w:pPr>
-    <w:rPr>
-      <w:rFonts w:asciiTheme="majorHAnsi" w:eastAsiaTheme="majorEastAsia" w:hAnsiTheme="majorHAnsi" w:cstheme="majorBidi"/>
-      <w:color w:val="243F60" w:themeColor="accent1" w:themeShade="7F"/>
-    </w:rPr>
-  </w:style>
-  <w:style w:type="paragraph" w:styleId="Heading6">
-    <w:name w:val="heading 6"/>
-    <w:basedOn w:val="Normal"/>
-    <w:next w:val="Normal"/>
-    <w:link w:val="Heading6Char"/>
-    <w:uiPriority w:val="9"/>
-    <w:semiHidden/>
-    <w:unhideWhenUsed/>
-    <w:qFormat/>
-    <w:rsid w:val="00157A81"/>
-    <w:pPr>
-      <w:keepNext/>
-      <w:keepLines/>
-      <w:numPr>
-        <w:ilvl w:val="5"/>
-        <w:numId w:val="1"/>
-      </w:numPr>
-      <w:spacing w:before="200" w:after="0"/>
-      <w:outlineLvl w:val="5"/>
-    </w:pPr>
-    <w:rPr>
-      <w:rFonts w:asciiTheme="majorHAnsi" w:eastAsiaTheme="majorEastAsia" w:hAnsiTheme="majorHAnsi" w:cstheme="majorBidi"/>
-      <w:i/>
-      <w:iCs/>
-      <w:color w:val="243F60" w:themeColor="accent1" w:themeShade="7F"/>
-    </w:rPr>
-  </w:style>
-  <w:style w:type="paragraph" w:styleId="Heading7">
-    <w:name w:val="heading 7"/>
-    <w:basedOn w:val="Normal"/>
-    <w:next w:val="Normal"/>
-    <w:link w:val="Heading7Char"/>
-    <w:uiPriority w:val="9"/>
-    <w:semiHidden/>
-    <w:unhideWhenUsed/>
-    <w:qFormat/>
-    <w:rsid w:val="00157A81"/>
-    <w:pPr>
-      <w:keepNext/>
-      <w:keepLines/>
-      <w:numPr>
-        <w:ilvl w:val="6"/>
-        <w:numId w:val="1"/>
-      </w:numPr>
-      <w:spacing w:before="200" w:after="0"/>
-      <w:outlineLvl w:val="6"/>
-    </w:pPr>
-    <w:rPr>
-      <w:rFonts w:asciiTheme="majorHAnsi" w:eastAsiaTheme="majorEastAsia" w:hAnsiTheme="majorHAnsi" w:cstheme="majorBidi"/>
-      <w:i/>
-      <w:iCs/>
-      <w:color w:val="404040" w:themeColor="text1" w:themeTint="BF"/>
-    </w:rPr>
-  </w:style>
-  <w:style w:type="paragraph" w:styleId="Heading8">
-    <w:name w:val="heading 8"/>
-    <w:basedOn w:val="Normal"/>
-    <w:next w:val="Normal"/>
-    <w:link w:val="Heading8Char"/>
-    <w:uiPriority w:val="9"/>
-    <w:semiHidden/>
-    <w:unhideWhenUsed/>
-    <w:qFormat/>
-    <w:rsid w:val="00157A81"/>
-    <w:pPr>
-      <w:keepNext/>
-      <w:keepLines/>
-      <w:numPr>
-        <w:ilvl w:val="7"/>
-        <w:numId w:val="1"/>
-      </w:numPr>
-      <w:spacing w:before="200" w:after="0"/>
-      <w:outlineLvl w:val="7"/>
-    </w:pPr>
-    <w:rPr>
-      <w:rFonts w:asciiTheme="majorHAnsi" w:eastAsiaTheme="majorEastAsia" w:hAnsiTheme="majorHAnsi" w:cstheme="majorBidi"/>
-      <w:color w:val="404040" w:themeColor="text1" w:themeTint="BF"/>
-      <w:sz w:val="20"/>
-      <w:szCs w:val="20"/>
-    </w:rPr>
-  </w:style>
-  <w:style w:type="paragraph" w:styleId="Heading9">
-    <w:name w:val="heading 9"/>
-    <w:basedOn w:val="Normal"/>
-    <w:next w:val="Normal"/>
-    <w:link w:val="Heading9Char"/>
-    <w:uiPriority w:val="9"/>
-    <w:semiHidden/>
-    <w:unhideWhenUsed/>
-    <w:qFormat/>
-    <w:rsid w:val="00157A81"/>
-    <w:pPr>
-      <w:keepNext/>
-      <w:keepLines/>
-      <w:numPr>
-        <w:ilvl w:val="8"/>
-        <w:numId w:val="1"/>
-      </w:numPr>
-      <w:spacing w:before="200" w:after="0"/>
-      <w:outlineLvl w:val="8"/>
-    </w:pPr>
-    <w:rPr>
-      <w:rFonts w:asciiTheme="majorHAnsi" w:eastAsiaTheme="majorEastAsia" w:hAnsiTheme="majorHAnsi" w:cstheme="majorBidi"/>
-      <w:i/>
-      <w:iCs/>
-      <w:color w:val="404040" w:themeColor="text1" w:themeTint="BF"/>
-      <w:sz w:val="20"/>
-      <w:szCs w:val="20"/>
-    </w:rPr>
-  </w:style>
-  <w:style w:type="character" w:default="1" w:styleId="DefaultParagraphFont">
-    <w:name w:val="Default Paragraph Font"/>
-    <w:uiPriority w:val="1"/>
-    <w:semiHidden/>
-    <w:unhideWhenUsed/>
-  </w:style>
-  <w:style w:type="table" w:default="1" w:styleId="TableNormal">
-    <w:name w:val="Normal Table"/>
-    <w:uiPriority w:val="99"/>
-    <w:semiHidden/>
-    <w:unhideWhenUsed/>
-    <w:tblPr>
-      <w:tblInd w:w="0" w:type="dxa"/>
-      <w:tblCellMar>
-        <w:top w:w="0" w:type="dxa"/>
-        <w:left w:w="108" w:type="dxa"/>
-        <w:bottom w:w="0" w:type="dxa"/>
-        <w:right w:w="108" w:type="dxa"/>
-      </w:tblCellMar>
-    </w:tblPr>
-  </w:style>
-  <w:style w:type="numbering" w:default="1" w:styleId="NoList">
-    <w:name w:val="No List"/>
-    <w:uiPriority w:val="99"/>
-    <w:semiHidden/>
-    <w:unhideWhenUsed/>
-  </w:style>
-  <w:style w:type="paragraph" w:styleId="ListParagraph">
-    <w:name w:val="List Paragraph"/>
-    <w:basedOn w:val="Normal"/>
-    <w:link w:val="ListParagraphChar"/>
-    <w:uiPriority w:val="34"/>
-    <w:qFormat/>
-    <w:rsid w:val="00744073"/>
-    <w:pPr>
-      <w:ind w:left="720"/>
-      <w:contextualSpacing/>
-    </w:pPr>
-  </w:style>
-  <w:style w:type="table" w:styleId="TableGrid">
-    <w:name w:val="Table Grid"/>
-    <w:basedOn w:val="TableNormal"/>
-    <w:uiPriority w:val="59"/>
-    <w:rsid w:val="00382BD9"/>
-    <w:pPr>
-      <w:spacing w:after="0"/>
-    </w:pPr>
-    <w:tblPr>
-      <w:tblInd w:w="0" w:type="dxa"/>
-      <w:tblBorders>
-        <w:top w:val="single" w:sz="4" w:space="0" w:color="000000" w:themeColor="text1"/>
-        <w:left w:val="single" w:sz="4" w:space="0" w:color="000000" w:themeColor="text1"/>
-        <w:bottom w:val="single" w:sz="4" w:space="0" w:color="000000" w:themeColor="text1"/>
-        <w:right w:val="single" w:sz="4" w:space="0" w:color="000000" w:themeColor="text1"/>
-        <w:insideH w:val="single" w:sz="4" w:space="0" w:color="000000" w:themeColor="text1"/>
-        <w:insideV w:val="single" w:sz="4" w:space="0" w:color="000000" w:themeColor="text1"/>
-      </w:tblBorders>
-      <w:tblCellMar>
-        <w:top w:w="0" w:type="dxa"/>
-        <w:left w:w="108" w:type="dxa"/>
-        <w:bottom w:w="0" w:type="dxa"/>
-        <w:right w:w="108" w:type="dxa"/>
-      </w:tblCellMar>
-    </w:tblPr>
-  </w:style>
-  <w:style w:type="paragraph" w:styleId="BalloonText">
-    <w:name w:val="Balloon Text"/>
-    <w:basedOn w:val="Normal"/>
-    <w:link w:val="BalloonTextChar"/>
-    <w:uiPriority w:val="99"/>
-    <w:semiHidden/>
-    <w:unhideWhenUsed/>
-    <w:rsid w:val="0020361B"/>
-    <w:pPr>
-      <w:spacing w:after="0"/>
-    </w:pPr>
-    <w:rPr>
-      <w:rFonts w:ascii="Tahoma" w:hAnsi="Tahoma" w:cs="Tahoma"/>
-      <w:sz w:val="16"/>
-      <w:szCs w:val="16"/>
-    </w:rPr>
-  </w:style>
-  <w:style w:type="character" w:customStyle="1" w:styleId="BalloonTextChar">
-    <w:name w:val="Balloon Text Char"/>
-    <w:basedOn w:val="DefaultParagraphFont"/>
-    <w:link w:val="BalloonText"/>
-    <w:uiPriority w:val="99"/>
-    <w:semiHidden/>
-    <w:rsid w:val="0020361B"/>
-    <w:rPr>
-      <w:rFonts w:ascii="Tahoma" w:hAnsi="Tahoma" w:cs="Tahoma"/>
-      <w:sz w:val="16"/>
-      <w:szCs w:val="16"/>
-    </w:rPr>
-  </w:style>
-  <w:style w:type="character" w:customStyle="1" w:styleId="Heading1Char">
-    <w:name w:val="Heading 1 Char"/>
-    <w:basedOn w:val="DefaultParagraphFont"/>
-    <w:link w:val="Heading1"/>
-    <w:uiPriority w:val="9"/>
-    <w:rsid w:val="00225097"/>
-    <w:rPr>
-      <w:rFonts w:asciiTheme="majorHAnsi" w:eastAsiaTheme="majorEastAsia" w:hAnsiTheme="majorHAnsi" w:cstheme="majorBidi"/>
-      <w:b/>
-      <w:bCs/>
-      <w:sz w:val="26"/>
-      <w:szCs w:val="28"/>
-    </w:rPr>
-  </w:style>
-  <w:style w:type="character" w:customStyle="1" w:styleId="Heading2Char">
-    <w:name w:val="Heading 2 Char"/>
-    <w:basedOn w:val="DefaultParagraphFont"/>
-    <w:link w:val="Heading2"/>
-    <w:uiPriority w:val="9"/>
-    <w:rsid w:val="00587C3B"/>
-    <w:rPr>
-      <w:rFonts w:asciiTheme="majorHAnsi" w:eastAsiaTheme="majorEastAsia" w:hAnsiTheme="majorHAnsi" w:cstheme="majorBidi"/>
-      <w:b/>
-      <w:i/>
-      <w:sz w:val="26"/>
-      <w:szCs w:val="26"/>
-    </w:rPr>
-  </w:style>
-  <w:style w:type="character" w:customStyle="1" w:styleId="Heading3Char">
-    <w:name w:val="Heading 3 Char"/>
-    <w:basedOn w:val="DefaultParagraphFont"/>
-    <w:link w:val="Heading3"/>
-    <w:uiPriority w:val="9"/>
-    <w:rsid w:val="005C59FA"/>
-    <w:rPr>
-      <w:rFonts w:ascii="Times New Roman" w:eastAsiaTheme="majorEastAsia" w:hAnsi="Times New Roman" w:cstheme="majorBidi"/>
-      <w:b/>
-      <w:bCs/>
-      <w:i/>
-      <w:sz w:val="26"/>
-    </w:rPr>
-  </w:style>
-  <w:style w:type="character" w:customStyle="1" w:styleId="Heading4Char">
-    <w:name w:val="Heading 4 Char"/>
-    <w:basedOn w:val="DefaultParagraphFont"/>
-    <w:link w:val="Heading4"/>
-    <w:uiPriority w:val="9"/>
-    <w:rsid w:val="00157A81"/>
-    <w:rPr>
-      <w:rFonts w:asciiTheme="majorHAnsi" w:eastAsiaTheme="majorEastAsia" w:hAnsiTheme="majorHAnsi" w:cstheme="majorBidi"/>
-      <w:b/>
-      <w:bCs/>
-      <w:i/>
-      <w:iCs/>
-      <w:color w:val="4F81BD" w:themeColor="accent1"/>
-    </w:rPr>
-  </w:style>
-  <w:style w:type="character" w:customStyle="1" w:styleId="Heading5Char">
-    <w:name w:val="Heading 5 Char"/>
-    <w:basedOn w:val="DefaultParagraphFont"/>
-    <w:link w:val="Heading5"/>
-    <w:uiPriority w:val="9"/>
-    <w:semiHidden/>
-    <w:rsid w:val="00157A81"/>
-    <w:rPr>
-      <w:rFonts w:asciiTheme="majorHAnsi" w:eastAsiaTheme="majorEastAsia" w:hAnsiTheme="majorHAnsi" w:cstheme="majorBidi"/>
-      <w:color w:val="243F60" w:themeColor="accent1" w:themeShade="7F"/>
-    </w:rPr>
-  </w:style>
-  <w:style w:type="character" w:customStyle="1" w:styleId="Heading6Char">
-    <w:name w:val="Heading 6 Char"/>
-    <w:basedOn w:val="DefaultParagraphFont"/>
-    <w:link w:val="Heading6"/>
-    <w:uiPriority w:val="9"/>
-    <w:semiHidden/>
-    <w:rsid w:val="00157A81"/>
-    <w:rPr>
-      <w:rFonts w:asciiTheme="majorHAnsi" w:eastAsiaTheme="majorEastAsia" w:hAnsiTheme="majorHAnsi" w:cstheme="majorBidi"/>
-      <w:i/>
-      <w:iCs/>
-      <w:color w:val="243F60" w:themeColor="accent1" w:themeShade="7F"/>
-    </w:rPr>
-  </w:style>
-  <w:style w:type="character" w:customStyle="1" w:styleId="Heading7Char">
-    <w:name w:val="Heading 7 Char"/>
-    <w:basedOn w:val="DefaultParagraphFont"/>
-    <w:link w:val="Heading7"/>
-    <w:uiPriority w:val="9"/>
-    <w:semiHidden/>
-    <w:rsid w:val="00157A81"/>
-    <w:rPr>
-      <w:rFonts w:asciiTheme="majorHAnsi" w:eastAsiaTheme="majorEastAsia" w:hAnsiTheme="majorHAnsi" w:cstheme="majorBidi"/>
-      <w:i/>
-      <w:iCs/>
-      <w:color w:val="404040" w:themeColor="text1" w:themeTint="BF"/>
-    </w:rPr>
-  </w:style>
-  <w:style w:type="character" w:customStyle="1" w:styleId="Heading8Char">
-    <w:name w:val="Heading 8 Char"/>
-    <w:basedOn w:val="DefaultParagraphFont"/>
-    <w:link w:val="Heading8"/>
-    <w:uiPriority w:val="9"/>
-    <w:semiHidden/>
-    <w:rsid w:val="00157A81"/>
-    <w:rPr>
-      <w:rFonts w:asciiTheme="majorHAnsi" w:eastAsiaTheme="majorEastAsia" w:hAnsiTheme="majorHAnsi" w:cstheme="majorBidi"/>
-      <w:color w:val="404040" w:themeColor="text1" w:themeTint="BF"/>
-      <w:sz w:val="20"/>
-      <w:szCs w:val="20"/>
-    </w:rPr>
-  </w:style>
-  <w:style w:type="character" w:customStyle="1" w:styleId="Heading9Char">
-    <w:name w:val="Heading 9 Char"/>
-    <w:basedOn w:val="DefaultParagraphFont"/>
-    <w:link w:val="Heading9"/>
-    <w:uiPriority w:val="9"/>
-    <w:semiHidden/>
-    <w:rsid w:val="00157A81"/>
-    <w:rPr>
-      <w:rFonts w:asciiTheme="majorHAnsi" w:eastAsiaTheme="majorEastAsia" w:hAnsiTheme="majorHAnsi" w:cstheme="majorBidi"/>
-      <w:i/>
-      <w:iCs/>
-      <w:color w:val="404040" w:themeColor="text1" w:themeTint="BF"/>
-      <w:sz w:val="20"/>
-      <w:szCs w:val="20"/>
-    </w:rPr>
-  </w:style>
-  <w:style w:type="paragraph" w:styleId="Header">
-    <w:name w:val="header"/>
-    <w:basedOn w:val="Normal"/>
-    <w:link w:val="HeaderChar"/>
-    <w:unhideWhenUsed/>
-    <w:rsid w:val="00C94C13"/>
-    <w:pPr>
-      <w:tabs>
-        <w:tab w:val="center" w:pos="4680"/>
-        <w:tab w:val="right" w:pos="9360"/>
-      </w:tabs>
-      <w:spacing w:after="0"/>
-    </w:pPr>
-  </w:style>
-  <w:style w:type="character" w:customStyle="1" w:styleId="HeaderChar">
-    <w:name w:val="Header Char"/>
-    <w:basedOn w:val="DefaultParagraphFont"/>
-    <w:link w:val="Header"/>
-    <w:uiPriority w:val="99"/>
-    <w:rsid w:val="00C94C13"/>
-  </w:style>
-  <w:style w:type="paragraph" w:styleId="Footer">
-    <w:name w:val="footer"/>
-    <w:basedOn w:val="Normal"/>
-    <w:link w:val="FooterChar"/>
-    <w:uiPriority w:val="99"/>
-    <w:unhideWhenUsed/>
-    <w:rsid w:val="00C94C13"/>
-    <w:pPr>
-      <w:tabs>
-        <w:tab w:val="center" w:pos="4680"/>
-        <w:tab w:val="right" w:pos="9360"/>
-      </w:tabs>
-      <w:spacing w:after="0"/>
-    </w:pPr>
-  </w:style>
-  <w:style w:type="character" w:customStyle="1" w:styleId="FooterChar">
-    <w:name w:val="Footer Char"/>
-    <w:basedOn w:val="DefaultParagraphFont"/>
-    <w:link w:val="Footer"/>
-    <w:uiPriority w:val="99"/>
-    <w:rsid w:val="00C94C13"/>
-  </w:style>
-  <w:style w:type="paragraph" w:styleId="TOCHeading">
-    <w:name w:val="TOC Heading"/>
-    <w:basedOn w:val="Heading1"/>
-    <w:next w:val="Normal"/>
-    <w:uiPriority w:val="39"/>
-    <w:unhideWhenUsed/>
-    <w:qFormat/>
-    <w:rsid w:val="001E1AD0"/>
-    <w:pPr>
-      <w:numPr>
-        <w:numId w:val="0"/>
-      </w:numPr>
-      <w:spacing w:before="480" w:after="0"/>
-      <w:outlineLvl w:val="9"/>
-    </w:pPr>
-    <w:rPr>
-      <w:color w:val="365F91" w:themeColor="accent1" w:themeShade="BF"/>
-      <w:sz w:val="28"/>
-    </w:rPr>
-  </w:style>
-  <w:style w:type="paragraph" w:styleId="TOC1">
-    <w:name w:val="toc 1"/>
-    <w:basedOn w:val="Normal"/>
-    <w:next w:val="Normal"/>
-    <w:autoRedefine/>
-    <w:uiPriority w:val="39"/>
-    <w:unhideWhenUsed/>
-    <w:rsid w:val="006B792E"/>
-    <w:pPr>
-      <w:tabs>
-        <w:tab w:val="left" w:pos="440"/>
-        <w:tab w:val="right" w:leader="dot" w:pos="9710"/>
-      </w:tabs>
-      <w:spacing w:after="100"/>
-    </w:pPr>
-    <w:rPr>
-      <w:b/>
-      <w:noProof/>
-    </w:rPr>
-  </w:style>
-  <w:style w:type="paragraph" w:styleId="TOC2">
-    <w:name w:val="toc 2"/>
-    <w:basedOn w:val="Normal"/>
-    <w:next w:val="Normal"/>
-    <w:autoRedefine/>
-    <w:uiPriority w:val="39"/>
-    <w:unhideWhenUsed/>
-    <w:rsid w:val="001E1AD0"/>
-    <w:pPr>
-      <w:spacing w:after="100"/>
-      <w:ind w:left="220"/>
-    </w:pPr>
-  </w:style>
-  <w:style w:type="paragraph" w:styleId="TOC3">
-    <w:name w:val="toc 3"/>
-    <w:basedOn w:val="Normal"/>
-    <w:next w:val="Normal"/>
-    <w:autoRedefine/>
-    <w:uiPriority w:val="39"/>
-    <w:unhideWhenUsed/>
-    <w:rsid w:val="001E1AD0"/>
-    <w:pPr>
-      <w:spacing w:after="100"/>
-      <w:ind w:left="440"/>
-    </w:pPr>
-  </w:style>
-  <w:style w:type="character" w:styleId="Hyperlink">
-    <w:name w:val="Hyperlink"/>
-    <w:basedOn w:val="DefaultParagraphFont"/>
-    <w:uiPriority w:val="99"/>
-    <w:unhideWhenUsed/>
-    <w:rsid w:val="001E1AD0"/>
-    <w:rPr>
-      <w:color w:val="0000FF" w:themeColor="hyperlink"/>
-      <w:u w:val="single"/>
-    </w:rPr>
-  </w:style>
-  <w:style w:type="paragraph" w:styleId="NormalWeb">
-    <w:name w:val="Normal (Web)"/>
-    <w:basedOn w:val="Normal"/>
-    <w:uiPriority w:val="99"/>
-    <w:semiHidden/>
-    <w:unhideWhenUsed/>
-    <w:rsid w:val="00306558"/>
-    <w:pPr>
-      <w:spacing w:before="100" w:beforeAutospacing="1" w:after="100" w:afterAutospacing="1"/>
-      <w:jc w:val="left"/>
-    </w:pPr>
-    <w:rPr>
-      <w:rFonts w:ascii="Times New Roman" w:eastAsiaTheme="minorEastAsia" w:hAnsi="Times New Roman" w:cs="Times New Roman"/>
-      <w:sz w:val="24"/>
-      <w:szCs w:val="24"/>
-    </w:rPr>
-  </w:style>
-  <w:style w:type="paragraph" w:styleId="BodyText">
-    <w:name w:val="Body Text"/>
-    <w:basedOn w:val="Normal"/>
-    <w:link w:val="BodyTextChar"/>
-    <w:rsid w:val="001B719B"/>
-    <w:pPr>
-      <w:jc w:val="left"/>
-    </w:pPr>
-    <w:rPr>
-      <w:rFonts w:ascii="Times New Roman" w:eastAsia="Times New Roman" w:hAnsi="Times New Roman" w:cs="Times New Roman"/>
-      <w:sz w:val="26"/>
-      <w:szCs w:val="26"/>
-    </w:rPr>
-  </w:style>
-  <w:style w:type="character" w:customStyle="1" w:styleId="BodyTextChar">
-    <w:name w:val="Body Text Char"/>
-    <w:basedOn w:val="DefaultParagraphFont"/>
-    <w:link w:val="BodyText"/>
-    <w:rsid w:val="001B719B"/>
-    <w:rPr>
-      <w:rFonts w:ascii="Times New Roman" w:eastAsia="Times New Roman" w:hAnsi="Times New Roman" w:cs="Times New Roman"/>
-      <w:sz w:val="26"/>
-      <w:szCs w:val="26"/>
-    </w:rPr>
-  </w:style>
-  <w:style w:type="character" w:styleId="PlaceholderText">
-    <w:name w:val="Placeholder Text"/>
-    <w:basedOn w:val="DefaultParagraphFont"/>
-    <w:uiPriority w:val="99"/>
-    <w:semiHidden/>
-    <w:rsid w:val="00275EE6"/>
-    <w:rPr>
-      <w:color w:val="808080"/>
-    </w:rPr>
-  </w:style>
-  <w:style w:type="character" w:customStyle="1" w:styleId="ListParagraphChar">
-    <w:name w:val="List Paragraph Char"/>
-    <w:basedOn w:val="DefaultParagraphFont"/>
-    <w:link w:val="ListParagraph"/>
-    <w:uiPriority w:val="34"/>
-    <w:rsid w:val="005A2E27"/>
-  </w:style>
-  <w:style w:type="paragraph" w:styleId="Caption">
-    <w:name w:val="caption"/>
-    <w:basedOn w:val="Normal"/>
-    <w:next w:val="Normal"/>
-    <w:uiPriority w:val="35"/>
-    <w:unhideWhenUsed/>
-    <w:qFormat/>
-    <w:rsid w:val="008D3DD0"/>
-    <w:pPr>
-      <w:spacing w:after="200"/>
-    </w:pPr>
-    <w:rPr>
-      <w:i/>
-      <w:iCs/>
-      <w:color w:val="1F497D" w:themeColor="text2"/>
-      <w:sz w:val="18"/>
-      <w:szCs w:val="18"/>
-    </w:rPr>
-  </w:style>
-  <w:style w:type="character" w:styleId="CommentReference">
-    <w:name w:val="annotation reference"/>
-    <w:basedOn w:val="DefaultParagraphFont"/>
-    <w:uiPriority w:val="99"/>
-    <w:semiHidden/>
-    <w:unhideWhenUsed/>
-    <w:rsid w:val="00D344A6"/>
-    <w:rPr>
-      <w:sz w:val="16"/>
-      <w:szCs w:val="16"/>
-    </w:rPr>
-  </w:style>
-  <w:style w:type="paragraph" w:styleId="CommentText">
-    <w:name w:val="annotation text"/>
-    <w:basedOn w:val="Normal"/>
-    <w:link w:val="CommentTextChar"/>
-    <w:uiPriority w:val="99"/>
-    <w:semiHidden/>
-    <w:unhideWhenUsed/>
-    <w:rsid w:val="00D344A6"/>
-    <w:rPr>
-      <w:sz w:val="20"/>
-      <w:szCs w:val="20"/>
-    </w:rPr>
-  </w:style>
-  <w:style w:type="character" w:customStyle="1" w:styleId="CommentTextChar">
-    <w:name w:val="Comment Text Char"/>
-    <w:basedOn w:val="DefaultParagraphFont"/>
-    <w:link w:val="CommentText"/>
-    <w:uiPriority w:val="99"/>
-    <w:semiHidden/>
-    <w:rsid w:val="00D344A6"/>
-    <w:rPr>
-      <w:sz w:val="20"/>
-      <w:szCs w:val="20"/>
-    </w:rPr>
-  </w:style>
-</w:styles>
-</file>
-
-<file path=word/stylesWithEffects.xml><?xml version="1.0" encoding="utf-8"?>
-<w:styles xmlns:wpc="http://schemas.microsoft.com/office/word/2010/wordprocessingCanvas" xmlns:mc="http://schemas.openxmlformats.org/markup-compatibility/2006" xmlns:o="urn:schemas-microsoft-com:office:office" xmlns:r="http://schemas.openxmlformats.org/officeDocument/2006/relationships" xmlns:m="http://schemas.openxmlformats.org/officeDocument/2006/math" xmlns:v="urn:schemas-microsoft-com:vml" xmlns:wp14="http://schemas.microsoft.com/office/word/2010/wordprocessingDrawing" xmlns:wp="http://schemas.openxmlformats.org/drawingml/2006/wordprocessingDrawing" xmlns:w10="urn:schemas-microsoft-com:office:word" xmlns:w="http://schemas.openxmlformats.org/wordprocessingml/2006/main" xmlns:w14="http://schemas.microsoft.com/office/word/2010/wordml" xmlns:wpg="http://schemas.microsoft.com/office/word/2010/wordprocessingGroup" xmlns:wpi="http://schemas.microsoft.com/office/word/2010/wordprocessingInk" xmlns:wne="http://schemas.microsoft.com/office/word/2006/wordml" xmlns:wps="http://schemas.microsoft.com/office/word/2010/wordprocessingShape" mc:Ignorable="w14 wp14">
-  <w:docDefaults>
-    <w:rPrDefault>
-      <w:rPr>
-        <w:rFonts w:asciiTheme="minorHAnsi" w:eastAsiaTheme="minorHAnsi" w:hAnsiTheme="minorHAnsi" w:cstheme="minorBidi"/>
-        <w:sz w:val="22"/>
-        <w:szCs w:val="22"/>
-        <w:lang w:val="en-US" w:eastAsia="en-US" w:bidi="ar-SA"/>
-      </w:rPr>
-    </w:rPrDefault>
-    <w:pPrDefault>
-      <w:pPr>
-        <w:spacing w:after="120"/>
-        <w:jc w:val="both"/>
-      </w:pPr>
-    </w:pPrDefault>
-  </w:docDefaults>
-  <w:latentStyles w:defLockedState="0" w:defUIPriority="99" w:defSemiHidden="1" w:defUnhideWhenUsed="1" w:defQFormat="0" w:count="267">
-    <w:lsdException w:name="Normal" w:semiHidden="0" w:uiPriority="0" w:unhideWhenUsed="0" w:qFormat="1"/>
-    <w:lsdException w:name="heading 1" w:semiHidden="0" w:uiPriority="9" w:unhideWhenUsed="0" w:qFormat="1"/>
-    <w:lsdException w:name="heading 2" w:uiPriority="9" w:qFormat="1"/>
-    <w:lsdException w:name="heading 3" w:uiPriority="9" w:qFormat="1"/>
-    <w:lsdException w:name="heading 4" w:uiPriority="9" w:qFormat="1"/>
-    <w:lsdException w:name="heading 5" w:uiPriority="9" w:qFormat="1"/>
-    <w:lsdException w:name="heading 6" w:uiPriority="9" w:qFormat="1"/>
-    <w:lsdException w:name="heading 7" w:uiPriority="9" w:qFormat="1"/>
-    <w:lsdException w:name="heading 8" w:uiPriority="9" w:qFormat="1"/>
-    <w:lsdException w:name="heading 9" w:uiPriority="9" w:qFormat="1"/>
-    <w:lsdException w:name="toc 1" w:uiPriority="39"/>
-    <w:lsdException w:name="toc 2" w:uiPriority="39"/>
-    <w:lsdException w:name="toc 3" w:uiPriority="39"/>
-    <w:lsdException w:name="toc 4" w:uiPriority="39"/>
-    <w:lsdException w:name="toc 5" w:uiPriority="39"/>
-    <w:lsdException w:name="toc 6" w:uiPriority="39"/>
-    <w:lsdException w:name="toc 7" w:uiPriority="39"/>
-    <w:lsdException w:name="toc 8" w:uiPriority="39"/>
-    <w:lsdException w:name="toc 9" w:uiPriority="39"/>
-    <w:lsdException w:name="header" w:uiPriority="0"/>
-    <w:lsdException w:name="caption" w:uiPriority="35" w:qFormat="1"/>
-    <w:lsdException w:name="Title" w:semiHidden="0" w:uiPriority="10" w:unhideWhenUsed="0" w:qFormat="1"/>
-    <w:lsdException w:name="Default Paragraph Font" w:uiPriority="1"/>
-    <w:lsdException w:name="Body Text" w:uiPriority="0"/>
-    <w:lsdException w:name="Subtitle" w:semiHidden="0" w:uiPriority="11" w:unhideWhenUsed="0" w:qFormat="1"/>
-    <w:lsdException w:name="Strong" w:semiHidden="0" w:uiPriority="22" w:unhideWhenUsed="0" w:qFormat="1"/>
-    <w:lsdException w:name="Emphasis" w:semiHidden="0" w:uiPriority="20" w:unhideWhenUsed="0" w:qFormat="1"/>
-    <w:lsdException w:name="Table Grid" w:semiHidden="0" w:uiPriority="59" w:unhideWhenUsed="0"/>
-    <w:lsdException w:name="Placeholder Text" w:unhideWhenUsed="0"/>
-    <w:lsdException w:name="No Spacing" w:semiHidden="0" w:uiPriority="1" w:unhideWhenUsed="0" w:qFormat="1"/>
-    <w:lsdException w:name="Light Shading" w:semiHidden="0" w:uiPriority="60" w:unhideWhenUsed="0"/>
-    <w:lsdException w:name="Light List" w:semiHidden="0" w:uiPriority="61" w:unhideWhenUsed="0"/>
-    <w:lsdException w:name="Light Grid" w:semiHidden="0" w:uiPriority="62" w:unhideWhenUsed="0"/>
-    <w:lsdException w:name="Medium Shading 1" w:semiHidden="0" w:uiPriority="63" w:unhideWhenUsed="0"/>
-    <w:lsdException w:name="Medium Shading 2" w:semiHidden="0" w:uiPriority="64" w:unhideWhenUsed="0"/>
-    <w:lsdException w:name="Medium List 1" w:semiHidden="0" w:uiPriority="65" w:unhideWhenUsed="0"/>
-    <w:lsdException w:name="Medium List 2" w:semiHidden="0" w:uiPriority="66" w:unhideWhenUsed="0"/>
-    <w:lsdException w:name="Medium Grid 1" w:semiHidden="0" w:uiPriority="67" w:unhideWhenUsed="0"/>
-    <w:lsdException w:name="Medium Grid 2" w:semiHidden="0" w:uiPriority="68" w:unhideWhenUsed="0"/>
-    <w:lsdException w:name="Medium Grid 3" w:semiHidden="0" w:uiPriority="69" w:unhideWhenUsed="0"/>
-    <w:lsdException w:name="Dark List" w:semiHidden="0" w:uiPriority="70" w:unhideWhenUsed="0"/>
-    <w:lsdException w:name="Colorful Shading" w:semiHidden="0" w:uiPriority="71" w:unhideWhenUsed="0"/>
-    <w:lsdException w:name="Colorful List" w:semiHidden="0" w:uiPriority="72" w:unhideWhenUsed="0"/>
-    <w:lsdException w:name="Colorful Grid" w:semiHidden="0" w:uiPriority="73" w:unhideWhenUsed="0"/>
-    <w:lsdException w:name="Light Shading Accent 1" w:semiHidden="0" w:uiPriority="60" w:unhideWhenUsed="0"/>
-    <w:lsdException w:name="Light List Accent 1" w:semiHidden="0" w:uiPriority="61" w:unhideWhenUsed="0"/>
-    <w:lsdException w:name="Light Grid Accent 1" w:semiHidden="0" w:uiPriority="62" w:unhideWhenUsed="0"/>
-    <w:lsdException w:name="Medium Shading 1 Accent 1" w:semiHidden="0" w:uiPriority="63" w:unhideWhenUsed="0"/>
-    <w:lsdException w:name="Medium Shading 2 Accent 1" w:semiHidden="0" w:uiPriority="64" w:unhideWhenUsed="0"/>
-    <w:lsdException w:name="Medium List 1 Accent 1" w:semiHidden="0" w:uiPriority="65" w:unhideWhenUsed="0"/>
-    <w:lsdException w:name="Revision" w:unhideWhenUsed="0"/>
-    <w:lsdException w:name="List Paragraph" w:semiHidden="0" w:uiPriority="34" w:unhideWhenUsed="0" w:qFormat="1"/>
-    <w:lsdException w:name="Quote" w:semiHidden="0" w:uiPriority="29" w:unhideWhenUsed="0" w:qFormat="1"/>
-    <w:lsdException w:name="Intense Quote" w:semiHidden="0" w:uiPriority="30" w:unhideWhenUsed="0" w:qFormat="1"/>
-    <w:lsdException w:name="Medium List 2 Accent 1" w:semiHidden="0" w:uiPriority="66" w:unhideWhenUsed="0"/>
-    <w:lsdException w:name="Medium Grid 1 Accent 1" w:semiHidden="0" w:uiPriority="67" w:unhideWhenUsed="0"/>
-    <w:lsdException w:name="Medium Grid 2 Accent 1" w:semiHidden="0" w:uiPriority="68" w:unhideWhenUsed="0"/>
-    <w:lsdException w:name="Medium Grid 3 Accent 1" w:semiHidden="0" w:uiPriority="69" w:unhideWhenUsed="0"/>
-    <w:lsdException w:name="Dark List Accent 1" w:semiHidden="0" w:uiPriority="70" w:unhideWhenUsed="0"/>
-    <w:lsdException w:name="Colorful Shading Accent 1" w:semiHidden="0" w:uiPriority="71" w:unhideWhenUsed="0"/>
-    <w:lsdException w:name="Colorful List Accent 1" w:semiHidden="0" w:uiPriority="72" w:unhideWhenUsed="0"/>
-    <w:lsdException w:name="Colorful Grid Accent 1" w:semiHidden="0" w:uiPriority="73" w:unhideWhenUsed="0"/>
-    <w:lsdException w:name="Light Shading Accent 2" w:semiHidden="0" w:uiPriority="60" w:unhideWhenUsed="0"/>
-    <w:lsdException w:name="Light List Accent 2" w:semiHidden="0" w:uiPriority="61" w:unhideWhenUsed="0"/>
-    <w:lsdException w:name="Light Grid Accent 2" w:semiHidden="0" w:uiPriority="62" w:unhideWhenUsed="0"/>
-    <w:lsdException w:name="Medium Shading 1 Accent 2" w:semiHidden="0" w:uiPriority="63" w:unhideWhenUsed="0"/>
-    <w:lsdException w:name="Medium Shading 2 Accent 2" w:semiHidden="0" w:uiPriority="64" w:unhideWhenUsed="0"/>
-    <w:lsdException w:name="Medium List 1 Accent 2" w:semiHidden="0" w:uiPriority="65" w:unhideWhenUsed="0"/>
-    <w:lsdException w:name="Medium List 2 Accent 2" w:semiHidden="0" w:uiPriority="66" w:unhideWhenUsed="0"/>
-    <w:lsdException w:name="Medium Grid 1 Accent 2" w:semiHidden="0" w:uiPriority="67" w:unhideWhenUsed="0"/>
-    <w:lsdException w:name="Medium Grid 2 Accent 2" w:semiHidden="0" w:uiPriority="68" w:unhideWhenUsed="0"/>
-    <w:lsdException w:name="Medium Grid 3 Accent 2" w:semiHidden="0" w:uiPriority="69" w:unhideWhenUsed="0"/>
-    <w:lsdException w:name="Dark List Accent 2" w:semiHidden="0" w:uiPriority="70" w:unhideWhenUsed="0"/>
-    <w:lsdException w:name="Colorful Shading Accent 2" w:semiHidden="0" w:uiPriority="71" w:unhideWhenUsed="0"/>
-    <w:lsdException w:name="Colorful List Accent 2" w:semiHidden="0" w:uiPriority="72" w:unhideWhenUsed="0"/>
-    <w:lsdException w:name="Colorful Grid Accent 2" w:semiHidden="0" w:uiPriority="73" w:unhideWhenUsed="0"/>
-    <w:lsdException w:name="Light Shading Accent 3" w:semiHidden="0" w:uiPriority="60" w:unhideWhenUsed="0"/>
-    <w:lsdException w:name="Light List Accent 3" w:semiHidden="0" w:uiPriority="61" w:unhideWhenUsed="0"/>
-    <w:lsdException w:name="Light Grid Accent 3" w:semiHidden="0" w:uiPriority="62" w:unhideWhenUsed="0"/>
-    <w:lsdException w:name="Medium Shading 1 Accent 3" w:semiHidden="0" w:uiPriority="63" w:unhideWhenUsed="0"/>
-    <w:lsdException w:name="Medium Shading 2 Accent 3" w:semiHidden="0" w:uiPriority="64" w:unhideWhenUsed="0"/>
-    <w:lsdException w:name="Medium List 1 Accent 3" w:semiHidden="0" w:uiPriority="65" w:unhideWhenUsed="0"/>
-    <w:lsdException w:name="Medium List 2 Accent 3" w:semiHidden="0" w:uiPriority="66" w:unhideWhenUsed="0"/>
-    <w:lsdException w:name="Medium Grid 1 Accent 3" w:semiHidden="0" w:uiPriority="67" w:unhideWhenUsed="0"/>
-    <w:lsdException w:name="Medium Grid 2 Accent 3" w:semiHidden="0" w:uiPriority="68" w:unhideWhenUsed="0"/>
-    <w:lsdException w:name="Medium Grid 3 Accent 3" w:semiHidden="0" w:uiPriority="69" w:unhideWhenUsed="0"/>
-    <w:lsdException w:name="Dark List Accent 3" w:semiHidden="0" w:uiPriority="70" w:unhideWhenUsed="0"/>
-    <w:lsdException w:name="Colorful Shading Accent 3" w:semiHidden="0" w:uiPriority="71" w:unhideWhenUsed="0"/>
-    <w:lsdException w:name="Colorful List Accent 3" w:semiHidden="0" w:uiPriority="72" w:unhideWhenUsed="0"/>
-    <w:lsdException w:name="Colorful Grid Accent 3" w:semiHidden="0" w:uiPriority="73" w:unhideWhenUsed="0"/>
-    <w:lsdException w:name="Light Shading Accent 4" w:semiHidden="0" w:uiPriority="60" w:unhideWhenUsed="0"/>
-    <w:lsdException w:name="Light List Accent 4" w:semiHidden="0" w:uiPriority="61" w:unhideWhenUsed="0"/>
-    <w:lsdException w:name="Light Grid Accent 4" w:semiHidden="0" w:uiPriority="62" w:unhideWhenUsed="0"/>
-    <w:lsdException w:name="Medium Shading 1 Accent 4" w:semiHidden="0" w:uiPriority="63" w:unhideWhenUsed="0"/>
-    <w:lsdException w:name="Medium Shading 2 Accent 4" w:semiHidden="0" w:uiPriority="64" w:unhideWhenUsed="0"/>
-    <w:lsdException w:name="Medium List 1 Accent 4" w:semiHidden="0" w:uiPriority="65" w:unhideWhenUsed="0"/>
-    <w:lsdException w:name="Medium List 2 Accent 4" w:semiHidden="0" w:uiPriority="66" w:unhideWhenUsed="0"/>
-    <w:lsdException w:name="Medium Grid 1 Accent 4" w:semiHidden="0" w:uiPriority="67" w:unhideWhenUsed="0"/>
-    <w:lsdException w:name="Medium Grid 2 Accent 4" w:semiHidden="0" w:uiPriority="68" w:unhideWhenUsed="0"/>
-    <w:lsdException w:name="Medium Grid 3 Accent 4" w:semiHidden="0" w:uiPriority="69" w:unhideWhenUsed="0"/>
-    <w:lsdException w:name="Dark List Accent 4" w:semiHidden="0" w:uiPriority="70" w:unhideWhenUsed="0"/>
-    <w:lsdException w:name="Colorful Shading Accent 4" w:semiHidden="0" w:uiPriority="71" w:unhideWhenUsed="0"/>
-    <w:lsdException w:name="Colorful List Accent 4" w:semiHidden="0" w:uiPriority="72" w:unhideWhenUsed="0"/>
-    <w:lsdException w:name="Colorful Grid Accent 4" w:semiHidden="0" w:uiPriority="73" w:unhideWhenUsed="0"/>
-    <w:lsdException w:name="Light Shading Accent 5" w:semiHidden="0" w:uiPriority="60" w:unhideWhenUsed="0"/>
-    <w:lsdException w:name="Light List Accent 5" w:semiHidden="0" w:uiPriority="61" w:unhideWhenUsed="0"/>
-    <w:lsdException w:name="Light Grid Accent 5" w:semiHidden="0" w:uiPriority="62" w:unhideWhenUsed="0"/>
-    <w:lsdException w:name="Medium Shading 1 Accent 5" w:semiHidden="0" w:uiPriority="63" w:unhideWhenUsed="0"/>
-    <w:lsdException w:name="Medium Shading 2 Accent 5" w:semiHidden="0" w:uiPriority="64" w:unhideWhenUsed="0"/>
-    <w:lsdException w:name="Medium List 1 Accent 5" w:semiHidden="0" w:uiPriority="65" w:unhideWhenUsed="0"/>
-    <w:lsdException w:name="Medium List 2 Accent 5" w:semiHidden="0" w:uiPriority="66" w:unhideWhenUsed="0"/>
-    <w:lsdException w:name="Medium Grid 1 Accent 5" w:semiHidden="0" w:uiPriority="67" w:unhideWhenUsed="0"/>
-    <w:lsdException w:name="Medium Grid 2 Accent 5" w:semiHidden="0" w:uiPriority="68" w:unhideWhenUsed="0"/>
-    <w:lsdException w:name="Medium Grid 3 Accent 5" w:semiHidden="0" w:uiPriority="69" w:unhideWhenUsed="0"/>
-    <w:lsdException w:name="Dark List Accent 5" w:semiHidden="0" w:uiPriority="70" w:unhideWhenUsed="0"/>
-    <w:lsdException w:name="Colorful Shading Accent 5" w:semiHidden="0" w:uiPriority="71" w:unhideWhenUsed="0"/>
-    <w:lsdException w:name="Colorful List Accent 5" w:semiHidden="0" w:uiPriority="72" w:unhideWhenUsed="0"/>
-    <w:lsdException w:name="Colorful Grid Accent 5" w:semiHidden="0" w:uiPriority="73" w:unhideWhenUsed="0"/>
-    <w:lsdException w:name="Light Shading Accent 6" w:semiHidden="0" w:uiPriority="60" w:unhideWhenUsed="0"/>
-    <w:lsdException w:name="Light List Accent 6" w:semiHidden="0" w:uiPriority="61" w:unhideWhenUsed="0"/>
-    <w:lsdException w:name="Light Grid Accent 6" w:semiHidden="0" w:uiPriority="62" w:unhideWhenUsed="0"/>
-    <w:lsdException w:name="Medium Shading 1 Accent 6" w:semiHidden="0" w:uiPriority="63" w:unhideWhenUsed="0"/>
-    <w:lsdException w:name="Medium Shading 2 Accent 6" w:semiHidden="0" w:uiPriority="64" w:unhideWhenUsed="0"/>
-    <w:lsdException w:name="Medium List 1 Accent 6" w:semiHidden="0" w:uiPriority="65" w:unhideWhenUsed="0"/>
-    <w:lsdException w:name="Medium List 2 Accent 6" w:semiHidden="0" w:uiPriority="66" w:unhideWhenUsed="0"/>
-    <w:lsdException w:name="Medium Grid 1 Accent 6" w:semiHidden="0" w:uiPriority="67" w:unhideWhenUsed="0"/>
-    <w:lsdException w:name="Medium Grid 2 Accent 6" w:semiHidden="0" w:uiPriority="68" w:unhideWhenUsed="0"/>
-    <w:lsdException w:name="Medium Grid 3 Accent 6" w:semiHidden="0" w:uiPriority="69" w:unhideWhenUsed="0"/>
-    <w:lsdException w:name="Dark List Accent 6" w:semiHidden="0" w:uiPriority="70" w:unhideWhenUsed="0"/>
-    <w:lsdException w:name="Colorful Shading Accent 6" w:semiHidden="0" w:uiPriority="71" w:unhideWhenUsed="0"/>
-    <w:lsdException w:name="Colorful List Accent 6" w:semiHidden="0" w:uiPriority="72" w:unhideWhenUsed="0"/>
-    <w:lsdException w:name="Colorful Grid Accent 6" w:semiHidden="0" w:uiPriority="73" w:unhideWhenUsed="0"/>
-    <w:lsdException w:name="Subtle Emphasis" w:semiHidden="0" w:uiPriority="19" w:unhideWhenUsed="0" w:qFormat="1"/>
-    <w:lsdException w:name="Intense Emphasis" w:semiHidden="0" w:uiPriority="21" w:unhideWhenUsed="0" w:qFormat="1"/>
-    <w:lsdException w:name="Subtle Reference" w:semiHidden="0" w:uiPriority="31" w:unhideWhenUsed="0" w:qFormat="1"/>
-    <w:lsdException w:name="Intense Reference" w:semiHidden="0" w:uiPriority="32" w:unhideWhenUsed="0" w:qFormat="1"/>
-    <w:lsdException w:name="Book Title" w:semiHidden="0" w:uiPriority="33" w:unhideWhenUsed="0" w:qFormat="1"/>
-    <w:lsdException w:name="Bibliography" w:uiPriority="37"/>
-    <w:lsdException w:name="TOC Heading" w:uiPriority="39" w:qFormat="1"/>
+  <w:latentStyles w:defLockedState="0" w:defUIPriority="99" w:defSemiHidden="0" w:defUnhideWhenUsed="0" w:defQFormat="0" w:count="371">
+    <w:lsdException w:name="Normal" w:uiPriority="0" w:qFormat="1"/>
+    <w:lsdException w:name="heading 1" w:uiPriority="9" w:qFormat="1"/>
+    <w:lsdException w:name="heading 2" w:semiHidden="1" w:uiPriority="9" w:unhideWhenUsed="1" w:qFormat="1"/>
+    <w:lsdException w:name="heading 3" w:semiHidden="1" w:uiPriority="9" w:unhideWhenUsed="1" w:qFormat="1"/>
+    <w:lsdException w:name="heading 4" w:semiHidden="1" w:uiPriority="9" w:unhideWhenUsed="1" w:qFormat="1"/>
+    <w:lsdException w:name="heading 5" w:semiHidden="1" w:uiPriority="9" w:unhideWhenUsed="1" w:qFormat="1"/>
+    <w:lsdException w:name="heading 6" w:semiHidden="1" w:uiPriority="9" w:unhideWhenUsed="1" w:qFormat="1"/>
+    <w:lsdException w:name="heading 7" w:semiHidden="1" w:uiPriority="9" w:unhideWhenUsed="1" w:qFormat="1"/>
+    <w:lsdException w:name="heading 8" w:semiHidden="1" w:uiPriority="9" w:unhideWhenUsed="1" w:qFormat="1"/>
+    <w:lsdException w:name="heading 9" w:semiHidden="1" w:uiPriority="9" w:unhideWhenUsed="1" w:qFormat="1"/>
+    <w:lsdException w:name="index 1" w:semiHidden="1" w:unhideWhenUsed="1"/>
+    <w:lsdException w:name="index 2" w:semiHidden="1" w:unhideWhenUsed="1"/>
+    <w:lsdException w:name="index 3" w:semiHidden="1" w:unhideWhenUsed="1"/>
+    <w:lsdException w:name="index 4" w:semiHidden="1" w:unhideWhenUsed="1"/>
+    <w:lsdException w:name="index 5" w:semiHidden="1" w:unhideWhenUsed="1"/>
+    <w:lsdException w:name="index 6" w:semiHidden="1" w:unhideWhenUsed="1"/>
+    <w:lsdException w:name="index 7" w:semiHidden="1" w:unhideWhenUsed="1"/>
+    <w:lsdException w:name="index 8" w:semiHidden="1" w:unhideWhenUsed="1"/>
+    <w:lsdException w:name="index 9" w:semiHidden="1" w:unhideWhenUsed="1"/>
+    <w:lsdException w:name="toc 1" w:semiHidden="1" w:uiPriority="39" w:unhideWhenUsed="1"/>
+    <w:lsdException w:name="toc 2" w:semiHidden="1" w:uiPriority="39" w:unhideWhenUsed="1"/>
+    <w:lsdException w:name="toc 3" w:semiHidden="1" w:uiPriority="39" w:unhideWhenUsed="1"/>
+    <w:lsdException w:name="toc 4" w:semiHidden="1" w:uiPriority="39" w:unhideWhenUsed="1"/>
+    <w:lsdException w:name="toc 5" w:semiHidden="1" w:uiPriority="39" w:unhideWhenUsed="1"/>
+    <w:lsdException w:name="toc 6" w:semiHidden="1" w:uiPriority="39" w:unhideWhenUsed="1"/>
+    <w:lsdException w:name="toc 7" w:semiHidden="1" w:uiPriority="39" w:unhideWhenUsed="1"/>
+    <w:lsdException w:name="toc 8" w:semiHidden="1" w:uiPriority="39" w:unhideWhenUsed="1"/>
+    <w:lsdException w:name="toc 9" w:semiHidden="1" w:uiPriority="39" w:unhideWhenUsed="1"/>
+    <w:lsdException w:name="Normal Indent" w:semiHidden="1" w:unhideWhenUsed="1"/>
+    <w:lsdException w:name="footnote text" w:semiHidden="1" w:unhideWhenUsed="1"/>
+    <w:lsdException w:name="annotation text" w:semiHidden="1" w:unhideWhenUsed="1"/>
+    <w:lsdException w:name="header" w:semiHidden="1" w:uiPriority="0" w:unhideWhenUsed="1"/>
+    <w:lsdException w:name="footer" w:semiHidden="1" w:unhideWhenUsed="1"/>
+    <w:lsdException w:name="index heading" w:semiHidden="1" w:unhideWhenUsed="1"/>
+    <w:lsdException w:name="caption" w:semiHidden="1" w:uiPriority="35" w:unhideWhenUsed="1" w:qFormat="1"/>
+    <w:lsdException w:name="table of figures" w:semiHidden="1" w:unhideWhenUsed="1"/>
+    <w:lsdException w:name="envelope address" w:semiHidden="1" w:unhideWhenUsed="1"/>
+    <w:lsdException w:name="envelope return" w:semiHidden="1" w:unhideWhenUsed="1"/>
+    <w:lsdException w:name="footnote reference" w:semiHidden="1" w:unhideWhenUsed="1"/>
+    <w:lsdException w:name="annotation reference" w:semiHidden="1" w:unhideWhenUsed="1"/>
+    <w:lsdException w:name="line number" w:semiHidden="1" w:unhideWhenUsed="1"/>
+    <w:lsdException w:name="page number" w:semiHidden="1" w:unhideWhenUsed="1"/>
+    <w:lsdException w:name="endnote reference" w:semiHidden="1" w:unhideWhenUsed="1"/>
+    <w:lsdException w:name="endnote text" w:semiHidden="1" w:unhideWhenUsed="1"/>
+    <w:lsdException w:name="table of authorities" w:semiHidden="1" w:unhideWhenUsed="1"/>
+    <w:lsdException w:name="macro" w:semiHidden="1" w:unhideWhenUsed="1"/>
+    <w:lsdException w:name="toa heading" w:semiHidden="1" w:unhideWhenUsed="1"/>
+    <w:lsdException w:name="List" w:semiHidden="1" w:unhideWhenUsed="1"/>
+    <w:lsdException w:name="List Bullet" w:semiHidden="1" w:unhideWhenUsed="1"/>
+    <w:lsdException w:name="List Number" w:semiHidden="1" w:unhideWhenUsed="1"/>
+    <w:lsdException w:name="List 2" w:semiHidden="1" w:unhideWhenUsed="1"/>
+    <w:lsdException w:name="List 3" w:semiHidden="1" w:unhideWhenUsed="1"/>
+    <w:lsdException w:name="List 4" w:semiHidden="1" w:unhideWhenUsed="1"/>
+    <w:lsdException w:name="List 5" w:semiHidden="1" w:unhideWhenUsed="1"/>
+    <w:lsdException w:name="List Bullet 2" w:semiHidden="1" w:unhideWhenUsed="1"/>
+    <w:lsdException w:name="List Bullet 3" w:semiHidden="1" w:unhideWhenUsed="1"/>
+    <w:lsdException w:name="List Bullet 4" w:semiHidden="1" w:unhideWhenUsed="1"/>
+    <w:lsdException w:name="List Bullet 5" w:semiHidden="1" w:unhideWhenUsed="1"/>
+    <w:lsdException w:name="List Number 2" w:semiHidden="1" w:unhideWhenUsed="1"/>
+    <w:lsdException w:name="List Number 3" w:semiHidden="1" w:unhideWhenUsed="1"/>
+    <w:lsdException w:name="List Number 4" w:semiHidden="1" w:unhideWhenUsed="1"/>
+    <w:lsdException w:name="List Number 5" w:semiHidden="1" w:unhideWhenUsed="1"/>
+    <w:lsdException w:name="Title" w:uiPriority="10" w:qFormat="1"/>
+    <w:lsdException w:name="Closing" w:semiHidden="1" w:unhideWhenUsed="1"/>
+    <w:lsdException w:name="Signature" w:semiHidden="1" w:unhideWhenUsed="1"/>
+    <w:lsdException w:name="Default Paragraph Font" w:semiHidden="1" w:uiPriority="1" w:unhideWhenUsed="1"/>
+    <w:lsdException w:name="Body Text" w:semiHidden="1" w:uiPriority="0" w:unhideWhenUsed="1"/>
+    <w:lsdException w:name="Body Text Indent" w:semiHidden="1" w:unhideWhenUsed="1"/>
+    <w:lsdException w:name="List Continue" w:semiHidden="1" w:unhideWhenUsed="1"/>
+    <w:lsdException w:name="List Continue 2" w:semiHidden="1" w:unhideWhenUsed="1"/>
+    <w:lsdException w:name="List Continue 3" w:semiHidden="1" w:unhideWhenUsed="1"/>
+    <w:lsdException w:name="List Continue 4" w:semiHidden="1" w:unhideWhenUsed="1"/>
+    <w:lsdException w:name="List Continue 5" w:semiHidden="1" w:unhideWhenUsed="1"/>
+    <w:lsdException w:name="Message Header" w:semiHidden="1" w:unhideWhenUsed="1"/>
+    <w:lsdException w:name="Subtitle" w:uiPriority="11" w:qFormat="1"/>
+    <w:lsdException w:name="Salutation" w:semiHidden="1" w:unhideWhenUsed="1"/>
+    <w:lsdException w:name="Date" w:semiHidden="1" w:unhideWhenUsed="1"/>
+    <w:lsdException w:name="Body Text First Indent" w:semiHidden="1" w:unhideWhenUsed="1"/>
+    <w:lsdException w:name="Body Text First Indent 2" w:semiHidden="1" w:unhideWhenUsed="1"/>
+    <w:lsdException w:name="Note Heading" w:semiHidden="1" w:unhideWhenUsed="1"/>
+    <w:lsdException w:name="Body Text 2" w:semiHidden="1" w:unhideWhenUsed="1"/>
+    <w:lsdException w:name="Body Text 3" w:semiHidden="1" w:unhideWhenUsed="1"/>
+    <w:lsdException w:name="Body Text Indent 2" w:semiHidden="1" w:unhideWhenUsed="1"/>
+    <w:lsdException w:name="Body Text Indent 3" w:semiHidden="1" w:unhideWhenUsed="1"/>
+    <w:lsdException w:name="Block Text" w:semiHidden="1" w:unhideWhenUsed="1"/>
+    <w:lsdException w:name="Hyperlink" w:semiHidden="1" w:unhideWhenUsed="1"/>
+    <w:lsdException w:name="FollowedHyperlink" w:semiHidden="1" w:unhideWhenUsed="1"/>
+    <w:lsdException w:name="Strong" w:uiPriority="22" w:qFormat="1"/>
+    <w:lsdException w:name="Emphasis" w:uiPriority="20" w:qFormat="1"/>
+    <w:lsdException w:name="Document Map" w:semiHidden="1" w:unhideWhenUsed="1"/>
+    <w:lsdException w:name="Plain Text" w:semiHidden="1" w:unhideWhenUsed="1"/>
+    <w:lsdException w:name="E-mail Signature" w:semiHidden="1" w:unhideWhenUsed="1"/>
+    <w:lsdException w:name="HTML Top of Form" w:semiHidden="1" w:unhideWhenUsed="1"/>
+    <w:lsdException w:name="HTML Bottom of Form" w:semiHidden="1" w:unhideWhenUsed="1"/>
+    <w:lsdException w:name="Normal (Web)" w:semiHidden="1" w:unhideWhenUsed="1"/>
+    <w:lsdException w:name="HTML Acronym" w:semiHidden="1" w:unhideWhenUsed="1"/>
+    <w:lsdException w:name="HTML Address" w:semiHidden="1" w:unhideWhenUsed="1"/>
+    <w:lsdException w:name="HTML Cite" w:semiHidden="1" w:unhideWhenUsed="1"/>
+    <w:lsdException w:name="HTML Code" w:semiHidden="1" w:unhideWhenUsed="1"/>
+    <w:lsdException w:name="HTML Definition" w:semiHidden="1" w:unhideWhenUsed="1"/>
+    <w:lsdException w:name="HTML Keyboard" w:semiHidden="1" w:unhideWhenUsed="1"/>
+    <w:lsdException w:name="HTML Preformatted" w:semiHidden="1" w:unhideWhenUsed="1"/>
+    <w:lsdException w:name="HTML Sample" w:semiHidden="1" w:unhideWhenUsed="1"/>
+    <w:lsdException w:name="HTML Typewriter" w:semiHidden="1" w:unhideWhenUsed="1"/>
+    <w:lsdException w:name="HTML Variable" w:semiHidden="1" w:unhideWhenUsed="1"/>
+    <w:lsdException w:name="Normal Table" w:semiHidden="1" w:unhideWhenUsed="1"/>
+    <w:lsdException w:name="annotation subject" w:semiHidden="1" w:unhideWhenUsed="1"/>
+    <w:lsdException w:name="No List" w:semiHidden="1" w:unhideWhenUsed="1"/>
+    <w:lsdException w:name="Outline List 1" w:semiHidden="1" w:unhideWhenUsed="1"/>
+    <w:lsdException w:name="Outline List 2" w:semiHidden="1" w:unhideWhenUsed="1"/>
+    <w:lsdException w:name="Outline List 3" w:semiHidden="1" w:unhideWhenUsed="1"/>
+    <w:lsdException w:name="Table Simple 1" w:semiHidden="1" w:unhideWhenUsed="1"/>
+    <w:lsdException w:name="Table Simple 2" w:semiHidden="1" w:unhideWhenUsed="1"/>
+    <w:lsdException w:name="Table Simple 3" w:semiHidden="1" w:unhideWhenUsed="1"/>
+    <w:lsdException w:name="Table Classic 1" w:semiHidden="1" w:unhideWhenUsed="1"/>
+    <w:lsdException w:name="Table Classic 2" w:semiHidden="1" w:unhideWhenUsed="1"/>
+    <w:lsdException w:name="Table Classic 3" w:semiHidden="1" w:unhideWhenUsed="1"/>
+    <w:lsdException w:name="Table Classic 4" w:semiHidden="1" w:unhideWhenUsed="1"/>
+    <w:lsdException w:name="Table Colorful 1" w:semiHidden="1" w:unhideWhenUsed="1"/>
+    <w:lsdException w:name="Table Colorful 2" w:semiHidden="1" w:unhideWhenUsed="1"/>
+    <w:lsdException w:name="Table Colorful 3" w:semiHidden="1" w:unhideWhenUsed="1"/>
+    <w:lsdException w:name="Table Columns 1" w:semiHidden="1" w:unhideWhenUsed="1"/>
+    <w:lsdException w:name="Table Columns 2" w:semiHidden="1" w:unhideWhenUsed="1"/>
+    <w:lsdException w:name="Table Columns 3" w:semiHidden="1" w:unhideWhenUsed="1"/>
+    <w:lsdException w:name="Table Columns 4" w:semiHidden="1" w:unhideWhenUsed="1"/>
+    <w:lsdException w:name="Table Columns 5" w:semiHidden="1" w:unhideWhenUsed="1"/>
+    <w:lsdException w:name="Table Grid 1" w:semiHidden="1" w:unhideWhenUsed="1"/>
+    <w:lsdException w:name="Table Grid 2" w:semiHidden="1" w:unhideWhenUsed="1"/>
+    <w:lsdException w:name="Table Grid 3" w:semiHidden="1" w:unhideWhenUsed="1"/>
+    <w:lsdException w:name="Table Grid 4" w:semiHidden="1" w:unhideWhenUsed="1"/>
+    <w:lsdException w:name="Table Grid 5" w:semiHidden="1" w:unhideWhenUsed="1"/>
+    <w:lsdException w:name="Table Grid 6" w:semiHidden="1" w:unhideWhenUsed="1"/>
+    <w:lsdException w:name="Table Grid 7" w:semiHidden="1" w:unhideWhenUsed="1"/>
+    <w:lsdException w:name="Table Grid 8" w:semiHidden="1" w:unhideWhenUsed="1"/>
+    <w:lsdException w:name="Table List 1" w:semiHidden="1" w:unhideWhenUsed="1"/>
+    <w:lsdException w:name="Table List 2" w:semiHidden="1" w:unhideWhenUsed="1"/>
+    <w:lsdException w:name="Table List 3" w:semiHidden="1" w:unhideWhenUsed="1"/>
+    <w:lsdException w:name="Table List 4" w:semiHidden="1" w:unhideWhenUsed="1"/>
+    <w:lsdException w:name="Table List 5" w:semiHidden="1" w:unhideWhenUsed="1"/>
+    <w:lsdException w:name="Table List 6" w:semiHidden="1" w:unhideWhenUsed="1"/>
+    <w:lsdException w:name="Table List 7" w:semiHidden="1" w:unhideWhenUsed="1"/>
+    <w:lsdException w:name="Table List 8" w:semiHidden="1" w:unhideWhenUsed="1"/>
+    <w:lsdException w:name="Table 3D effects 1" w:semiHidden="1" w:unhideWhenUsed="1"/>
+    <w:lsdException w:name="Table 3D effects 2" w:semiHidden="1" w:unhideWhenUsed="1"/>
+    <w:lsdException w:name="Table 3D effects 3" w:semiHidden="1" w:unhideWhenUsed="1"/>
+    <w:lsdException w:name="Table Contemporary" w:semiHidden="1" w:unhideWhenUsed="1"/>
+    <w:lsdException w:name="Table Elegant" w:semiHidden="1" w:unhideWhenUsed="1"/>
+    <w:lsdException w:name="Table Professional" w:semiHidden="1" w:unhideWhenUsed="1"/>
+    <w:lsdException w:name="Table Subtle 1" w:semiHidden="1" w:unhideWhenUsed="1"/>
+    <w:lsdException w:name="Table Subtle 2" w:semiHidden="1" w:unhideWhenUsed="1"/>
+    <w:lsdException w:name="Table Web 1" w:semiHidden="1" w:unhideWhenUsed="1"/>
+    <w:lsdException w:name="Table Web 2" w:semiHidden="1" w:unhideWhenUsed="1"/>
+    <w:lsdException w:name="Table Web 3" w:semiHidden="1" w:unhideWhenUsed="1"/>
+    <w:lsdException w:name="Balloon Text" w:semiHidden="1" w:unhideWhenUsed="1"/>
+    <w:lsdException w:name="Table Grid" w:uiPriority="59"/>
+    <w:lsdException w:name="Table Theme" w:semiHidden="1" w:unhideWhenUsed="1"/>
+    <w:lsdException w:name="Placeholder Text" w:semiHidden="1"/>
+    <w:lsdException w:name="No Spacing" w:uiPriority="1" w:qFormat="1"/>
+    <w:lsdException w:name="Light Shading" w:uiPriority="60"/>
+    <w:lsdException w:name="Light List" w:uiPriority="61"/>
+    <w:lsdException w:name="Light Grid" w:uiPriority="62"/>
+    <w:lsdException w:name="Medium Shading 1" w:uiPriority="63"/>
+    <w:lsdException w:name="Medium Shading 2" w:uiPriority="64"/>
+    <w:lsdException w:name="Medium List 1" w:uiPriority="65"/>
+    <w:lsdException w:name="Medium List 2" w:uiPriority="66"/>
+    <w:lsdException w:name="Medium Grid 1" w:uiPriority="67"/>
+    <w:lsdException w:name="Medium Grid 2" w:uiPriority="68"/>
+    <w:lsdException w:name="Medium Grid 3" w:uiPriority="69"/>
+    <w:lsdException w:name="Dark List" w:uiPriority="70"/>
+    <w:lsdException w:name="Colorful Shading" w:uiPriority="71"/>
+    <w:lsdException w:name="Colorful List" w:uiPriority="72"/>
+    <w:lsdException w:name="Colorful Grid" w:uiPriority="73"/>
+    <w:lsdException w:name="Light Shading Accent 1" w:uiPriority="60"/>
+    <w:lsdException w:name="Light List Accent 1" w:uiPriority="61"/>
+    <w:lsdException w:name="Light Grid Accent 1" w:uiPriority="62"/>
+    <w:lsdException w:name="Medium Shading 1 Accent 1" w:uiPriority="63"/>
+    <w:lsdException w:name="Medium Shading 2 Accent 1" w:uiPriority="64"/>
+    <w:lsdException w:name="Medium List 1 Accent 1" w:uiPriority="65"/>
+    <w:lsdException w:name="Revision" w:semiHidden="1"/>
+    <w:lsdException w:name="List Paragraph" w:uiPriority="34" w:qFormat="1"/>
+    <w:lsdException w:name="Quote" w:uiPriority="29" w:qFormat="1"/>
+    <w:lsdException w:name="Intense Quote" w:uiPriority="30" w:qFormat="1"/>
+    <w:lsdException w:name="Medium List 2 Accent 1" w:uiPriority="66"/>
+    <w:lsdException w:name="Medium Grid 1 Accent 1" w:uiPriority="67"/>
+    <w:lsdException w:name="Medium Grid 2 Accent 1" w:uiPriority="68"/>
+    <w:lsdException w:name="Medium Grid 3 Accent 1" w:uiPriority="69"/>
+    <w:lsdException w:name="Dark List Accent 1" w:uiPriority="70"/>
+    <w:lsdException w:name="Colorful Shading Accent 1" w:uiPriority="71"/>
+    <w:lsdException w:name="Colorful List Accent 1" w:uiPriority="72"/>
+    <w:lsdException w:name="Colorful Grid Accent 1" w:uiPriority="73"/>
+    <w:lsdException w:name="Light Shading Accent 2" w:uiPriority="60"/>
+    <w:lsdException w:name="Light List Accent 2" w:uiPriority="61"/>
+    <w:lsdException w:name="Light Grid Accent 2" w:uiPriority="62"/>
+    <w:lsdException w:name="Medium Shading 1 Accent 2" w:uiPriority="63"/>
+    <w:lsdException w:name="Medium Shading 2 Accent 2" w:uiPriority="64"/>
+    <w:lsdException w:name="Medium List 1 Accent 2" w:uiPriority="65"/>
+    <w:lsdException w:name="Medium List 2 Accent 2" w:uiPriority="66"/>
+    <w:lsdException w:name="Medium Grid 1 Accent 2" w:uiPriority="67"/>
+    <w:lsdException w:name="Medium Grid 2 Accent 2" w:uiPriority="68"/>
+    <w:lsdException w:name="Medium Grid 3 Accent 2" w:uiPriority="69"/>
+    <w:lsdException w:name="Dark List Accent 2" w:uiPriority="70"/>
+    <w:lsdException w:name="Colorful Shading Accent 2" w:uiPriority="71"/>
+    <w:lsdException w:name="Colorful List Accent 2" w:uiPriority="72"/>
+    <w:lsdException w:name="Colorful Grid Accent 2" w:uiPriority="73"/>
+    <w:lsdException w:name="Light Shading Accent 3" w:uiPriority="60"/>
+    <w:lsdException w:name="Light List Accent 3" w:uiPriority="61"/>
+    <w:lsdException w:name="Light Grid Accent 3" w:uiPriority="62"/>
+    <w:lsdException w:name="Medium Shading 1 Accent 3" w:uiPriority="63"/>
+    <w:lsdException w:name="Medium Shading 2 Accent 3" w:uiPriority="64"/>
+    <w:lsdException w:name="Medium List 1 Accent 3" w:uiPriority="65"/>
+    <w:lsdException w:name="Medium List 2 Accent 3" w:uiPriority="66"/>
+    <w:lsdException w:name="Medium Grid 1 Accent 3" w:uiPriority="67"/>
+    <w:lsdException w:name="Medium Grid 2 Accent 3" w:uiPriority="68"/>
+    <w:lsdException w:name="Medium Grid 3 Accent 3" w:uiPriority="69"/>
+    <w:lsdException w:name="Dark List Accent 3" w:uiPriority="70"/>
+    <w:lsdException w:name="Colorful Shading Accent 3" w:uiPriority="71"/>
+    <w:lsdException w:name="Colorful List Accent 3" w:uiPriority="72"/>
+    <w:lsdException w:name="Colorful Grid Accent 3" w:uiPriority="73"/>
+    <w:lsdException w:name="Light Shading Accent 4" w:uiPriority="60"/>
+    <w:lsdException w:name="Light List Accent 4" w:uiPriority="61"/>
+    <w:lsdException w:name="Light Grid Accent 4" w:uiPriority="62"/>
+    <w:lsdException w:name="Medium Shading 1 Accent 4" w:uiPriority="63"/>
+    <w:lsdException w:name="Medium Shading 2 Accent 4" w:uiPriority="64"/>
+    <w:lsdException w:name="Medium List 1 Accent 4" w:uiPriority="65"/>
+    <w:lsdException w:name="Medium List 2 Accent 4" w:uiPriority="66"/>
+    <w:lsdException w:name="Medium Grid 1 Accent 4" w:uiPriority="67"/>
+    <w:lsdException w:name="Medium Grid 2 Accent 4" w:uiPriority="68"/>
+    <w:lsdException w:name="Medium Grid 3 Accent 4" w:uiPriority="69"/>
+    <w:lsdException w:name="Dark List Accent 4" w:uiPriority="70"/>
+    <w:lsdException w:name="Colorful Shading Accent 4" w:uiPriority="71"/>
+    <w:lsdException w:name="Colorful List Accent 4" w:uiPriority="72"/>
+    <w:lsdException w:name="Colorful Grid Accent 4" w:uiPriority="73"/>
+    <w:lsdException w:name="Light Shading Accent 5" w:uiPriority="60"/>
+    <w:lsdException w:name="Light List Accent 5" w:uiPriority="61"/>
+    <w:lsdException w:name="Light Grid Accent 5" w:uiPriority="62"/>
+    <w:lsdException w:name="Medium Shading 1 Accent 5" w:uiPriority="63"/>
+    <w:lsdException w:name="Medium Shading 2 Accent 5" w:uiPriority="64"/>
+    <w:lsdException w:name="Medium List 1 Accent 5" w:uiPriority="65"/>
+    <w:lsdException w:name="Medium List 2 Accent 5" w:uiPriority="66"/>
+    <w:lsdException w:name="Medium Grid 1 Accent 5" w:uiPriority="67"/>
+    <w:lsdException w:name="Medium Grid 2 Accent 5" w:uiPriority="68"/>
+    <w:lsdException w:name="Medium Grid 3 Accent 5" w:uiPriority="69"/>
+    <w:lsdException w:name="Dark List Accent 5" w:uiPriority="70"/>
+    <w:lsdException w:name="Colorful Shading Accent 5" w:uiPriority="71"/>
+    <w:lsdException w:name="Colorful List Accent 5" w:uiPriority="72"/>
+    <w:lsdException w:name="Colorful Grid Accent 5" w:uiPriority="73"/>
+    <w:lsdException w:name="Light Shading Accent 6" w:uiPriority="60"/>
+    <w:lsdException w:name="Light List Accent 6" w:uiPriority="61"/>
+    <w:lsdException w:name="Light Grid Accent 6" w:uiPriority="62"/>
+    <w:lsdException w:name="Medium Shading 1 Accent 6" w:uiPriority="63"/>
+    <w:lsdException w:name="Medium Shading 2 Accent 6" w:uiPriority="64"/>
+    <w:lsdException w:name="Medium List 1 Accent 6" w:uiPriority="65"/>
+    <w:lsdException w:name="Medium List 2 Accent 6" w:uiPriority="66"/>
+    <w:lsdException w:name="Medium Grid 1 Accent 6" w:uiPriority="67"/>
+    <w:lsdException w:name="Medium Grid 2 Accent 6" w:uiPriority="68"/>
+    <w:lsdException w:name="Medium Grid 3 Accent 6" w:uiPriority="69"/>
+    <w:lsdException w:name="Dark List Accent 6" w:uiPriority="70"/>
+    <w:lsdException w:name="Colorful Shading Accent 6" w:uiPriority="71"/>
+    <w:lsdException w:name="Colorful List Accent 6" w:uiPriority="72"/>
+    <w:lsdException w:name="Colorful Grid Accent 6" w:uiPriority="73"/>
+    <w:lsdException w:name="Subtle Emphasis" w:uiPriority="19" w:qFormat="1"/>
+    <w:lsdException w:name="Intense Emphasis" w:uiPriority="21" w:qFormat="1"/>
+    <w:lsdException w:name="Subtle Reference" w:uiPriority="31" w:qFormat="1"/>
+    <w:lsdException w:name="Intense Reference" w:uiPriority="32" w:qFormat="1"/>
+    <w:lsdException w:name="Book Title" w:uiPriority="33" w:qFormat="1"/>
+    <w:lsdException w:name="Bibliography" w:semiHidden="1" w:uiPriority="37" w:unhideWhenUsed="1"/>
+    <w:lsdException w:name="TOC Heading" w:semiHidden="1" w:uiPriority="39" w:unhideWhenUsed="1" w:qFormat="1"/>
+    <w:lsdException w:name="Plain Table 1" w:uiPriority="41"/>
+    <w:lsdException w:name="Plain Table 2" w:uiPriority="42"/>
+    <w:lsdException w:name="Plain Table 3" w:uiPriority="43"/>
+    <w:lsdException w:name="Plain Table 4" w:uiPriority="44"/>
+    <w:lsdException w:name="Plain Table 5" w:uiPriority="45"/>
+    <w:lsdException w:name="Grid Table Light" w:uiPriority="40"/>
+    <w:lsdException w:name="Grid Table 1 Light" w:uiPriority="46"/>
+    <w:lsdException w:name="Grid Table 2" w:uiPriority="47"/>
+    <w:lsdException w:name="Grid Table 3" w:uiPriority="48"/>
+    <w:lsdException w:name="Grid Table 4" w:uiPriority="49"/>
+    <w:lsdException w:name="Grid Table 5 Dark" w:uiPriority="50"/>
+    <w:lsdException w:name="Grid Table 6 Colorful" w:uiPriority="51"/>
+    <w:lsdException w:name="Grid Table 7 Colorful" w:uiPriority="52"/>
+    <w:lsdException w:name="Grid Table 1 Light Accent 1" w:uiPriority="46"/>
+    <w:lsdException w:name="Grid Table 2 Accent 1" w:uiPriority="47"/>
+    <w:lsdException w:name="Grid Table 3 Accent 1" w:uiPriority="48"/>
+    <w:lsdException w:name="Grid Table 4 Accent 1" w:uiPriority="49"/>
+    <w:lsdException w:name="Grid Table 5 Dark Accent 1" w:uiPriority="50"/>
+    <w:lsdException w:name="Grid Table 6 Colorful Accent 1" w:uiPriority="51"/>
+    <w:lsdException w:name="Grid Table 7 Colorful Accent 1" w:uiPriority="52"/>
+    <w:lsdException w:name="Grid Table 1 Light Accent 2" w:uiPriority="46"/>
+    <w:lsdException w:name="Grid Table 2 Accent 2" w:uiPriority="47"/>
+    <w:lsdException w:name="Grid Table 3 Accent 2" w:uiPriority="48"/>
+    <w:lsdException w:name="Grid Table 4 Accent 2" w:uiPriority="49"/>
+    <w:lsdException w:name="Grid Table 5 Dark Accent 2" w:uiPriority="50"/>
+    <w:lsdException w:name="Grid Table 6 Colorful Accent 2" w:uiPriority="51"/>
+    <w:lsdException w:name="Grid Table 7 Colorful Accent 2" w:uiPriority="52"/>
+    <w:lsdException w:name="Grid Table 1 Light Accent 3" w:uiPriority="46"/>
+    <w:lsdException w:name="Grid Table 2 Accent 3" w:uiPriority="47"/>
+    <w:lsdException w:name="Grid Table 3 Accent 3" w:uiPriority="48"/>
+    <w:lsdException w:name="Grid Table 4 Accent 3" w:uiPriority="49"/>
+    <w:lsdException w:name="Grid Table 5 Dark Accent 3" w:uiPriority="50"/>
+    <w:lsdException w:name="Grid Table 6 Colorful Accent 3" w:uiPriority="51"/>
+    <w:lsdException w:name="Grid Table 7 Colorful Accent 3" w:uiPriority="52"/>
+    <w:lsdException w:name="Grid Table 1 Light Accent 4" w:uiPriority="46"/>
+    <w:lsdException w:name="Grid Table 2 Accent 4" w:uiPriority="47"/>
+    <w:lsdException w:name="Grid Table 3 Accent 4" w:uiPriority="48"/>
+    <w:lsdException w:name="Grid Table 4 Accent 4" w:uiPriority="49"/>
+    <w:lsdException w:name="Grid Table 5 Dark Accent 4" w:uiPriority="50"/>
+    <w:lsdException w:name="Grid Table 6 Colorful Accent 4" w:uiPriority="51"/>
+    <w:lsdException w:name="Grid Table 7 Colorful Accent 4" w:uiPriority="52"/>
+    <w:lsdException w:name="Grid Table 1 Light Accent 5" w:uiPriority="46"/>
+    <w:lsdException w:name="Grid Table 2 Accent 5" w:uiPriority="47"/>
+    <w:lsdException w:name="Grid Table 3 Accent 5" w:uiPriority="48"/>
+    <w:lsdException w:name="Grid Table 4 Accent 5" w:uiPriority="49"/>
+    <w:lsdException w:name="Grid Table 5 Dark Accent 5" w:uiPriority="50"/>
+    <w:lsdException w:name="Grid Table 6 Colorful Accent 5" w:uiPriority="51"/>
+    <w:lsdException w:name="Grid Table 7 Colorful Accent 5" w:uiPriority="52"/>
+    <w:lsdException w:name="Grid Table 1 Light Accent 6" w:uiPriority="46"/>
+    <w:lsdException w:name="Grid Table 2 Accent 6" w:uiPriority="47"/>
+    <w:lsdException w:name="Grid Table 3 Accent 6" w:uiPriority="48"/>
+    <w:lsdException w:name="Grid Table 4 Accent 6" w:uiPriority="49"/>
+    <w:lsdException w:name="Grid Table 5 Dark Accent 6" w:uiPriority="50"/>
+    <w:lsdException w:name="Grid Table 6 Colorful Accent 6" w:uiPriority="51"/>
+    <w:lsdException w:name="Grid Table 7 Colorful Accent 6" w:uiPriority="52"/>
+    <w:lsdException w:name="List Table 1 Light" w:uiPriority="46"/>
+    <w:lsdException w:name="List Table 2" w:uiPriority="47"/>
+    <w:lsdException w:name="List Table 3" w:uiPriority="48"/>
+    <w:lsdException w:name="List Table 4" w:uiPriority="49"/>
+    <w:lsdException w:name="List Table 5 Dark" w:uiPriority="50"/>
+    <w:lsdException w:name="List Table 6 Colorful" w:uiPriority="51"/>
+    <w:lsdException w:name="List Table 7 Colorful" w:uiPriority="52"/>
+    <w:lsdException w:name="List Table 1 Light Accent 1" w:uiPriority="46"/>
+    <w:lsdException w:name="List Table 2 Accent 1" w:uiPriority="47"/>
+    <w:lsdException w:name="List Table 3 Accent 1" w:uiPriority="48"/>
+    <w:lsdException w:name="List Table 4 Accent 1" w:uiPriority="49"/>
+    <w:lsdException w:name="List Table 5 Dark Accent 1" w:uiPriority="50"/>
+    <w:lsdException w:name="List Table 6 Colorful Accent 1" w:uiPriority="51"/>
+    <w:lsdException w:name="List Table 7 Colorful Accent 1" w:uiPriority="52"/>
+    <w:lsdException w:name="List Table 1 Light Accent 2" w:uiPriority="46"/>
+    <w:lsdException w:name="List Table 2 Accent 2" w:uiPriority="47"/>
+    <w:lsdException w:name="List Table 3 Accent 2" w:uiPriority="48"/>
+    <w:lsdException w:name="List Table 4 Accent 2" w:uiPriority="49"/>
+    <w:lsdException w:name="List Table 5 Dark Accent 2" w:uiPriority="50"/>
+    <w:lsdException w:name="List Table 6 Colorful Accent 2" w:uiPriority="51"/>
+    <w:lsdException w:name="List Table 7 Colorful Accent 2" w:uiPriority="52"/>
+    <w:lsdException w:name="List Table 1 Light Accent 3" w:uiPriority="46"/>
+    <w:lsdException w:name="List Table 2 Accent 3" w:uiPriority="47"/>
+    <w:lsdException w:name="List Table 3 Accent 3" w:uiPriority="48"/>
+    <w:lsdException w:name="List Table 4 Accent 3" w:uiPriority="49"/>
+    <w:lsdException w:name="List Table 5 Dark Accent 3" w:uiPriority="50"/>
+    <w:lsdException w:name="List Table 6 Colorful Accent 3" w:uiPriority="51"/>
+    <w:lsdException w:name="List Table 7 Colorful Accent 3" w:uiPriority="52"/>
+    <w:lsdException w:name="List Table 1 Light Accent 4" w:uiPriority="46"/>
+    <w:lsdException w:name="List Table 2 Accent 4" w:uiPriority="47"/>
+    <w:lsdException w:name="List Table 3 Accent 4" w:uiPriority="48"/>
+    <w:lsdException w:name="List Table 4 Accent 4" w:uiPriority="49"/>
+    <w:lsdException w:name="List Table 5 Dark Accent 4" w:uiPriority="50"/>
+    <w:lsdException w:name="List Table 6 Colorful Accent 4" w:uiPriority="51"/>
+    <w:lsdException w:name="List Table 7 Colorful Accent 4" w:uiPriority="52"/>
+    <w:lsdException w:name="List Table 1 Light Accent 5" w:uiPriority="46"/>
+    <w:lsdException w:name="List Table 2 Accent 5" w:uiPriority="47"/>
+    <w:lsdException w:name="List Table 3 Accent 5" w:uiPriority="48"/>
+    <w:lsdException w:name="List Table 4 Accent 5" w:uiPriority="49"/>
+    <w:lsdException w:name="List Table 5 Dark Accent 5" w:uiPriority="50"/>
+    <w:lsdException w:name="List Table 6 Colorful Accent 5" w:uiPriority="51"/>
+    <w:lsdException w:name="List Table 7 Colorful Accent 5" w:uiPriority="52"/>
+    <w:lsdException w:name="List Table 1 Light Accent 6" w:uiPriority="46"/>
+    <w:lsdException w:name="List Table 2 Accent 6" w:uiPriority="47"/>
+    <w:lsdException w:name="List Table 3 Accent 6" w:uiPriority="48"/>
+    <w:lsdException w:name="List Table 4 Accent 6" w:uiPriority="49"/>
+    <w:lsdException w:name="List Table 5 Dark Accent 6" w:uiPriority="50"/>
+    <w:lsdException w:name="List Table 6 Colorful Accent 6" w:uiPriority="51"/>
+    <w:lsdException w:name="List Table 7 Colorful Accent 6" w:uiPriority="52"/>
   </w:latentStyles>
   <w:style w:type="paragraph" w:default="1" w:styleId="Normal">
     <w:name w:val="Normal"/>
@@ -20780,7 +20446,7 @@
 </file>
 
 <file path=customXml/itemProps1.xml><?xml version="1.0" encoding="utf-8"?>
-<ds:datastoreItem xmlns:ds="http://schemas.openxmlformats.org/officeDocument/2006/customXml" ds:itemID="{C72D90AC-BE4B-407B-9203-375513D316F7}">
+<ds:datastoreItem xmlns:ds="http://schemas.openxmlformats.org/officeDocument/2006/customXml" ds:itemID="{5BE2549C-8800-4835-BB00-B1A327C29E41}">
   <ds:schemaRefs>
     <ds:schemaRef ds:uri="http://schemas.openxmlformats.org/officeDocument/2006/bibliography"/>
   </ds:schemaRefs>

</xml_diff>

<commit_message>
- Sửa lỗi báo cáo. - Cập nhật link source của Tấn. - Cập nhật phân công.
</commit_message>
<xml_diff>
--- a/Báo cáo.docx
+++ b/Báo cáo.docx
@@ -2446,8 +2446,6 @@
       <w:r>
         <w:br w:type="page"/>
       </w:r>
-      <w:bookmarkStart w:id="0" w:name="_GoBack"/>
-      <w:bookmarkEnd w:id="0"/>
     </w:p>
     <w:p>
       <w:pPr>
@@ -2463,8 +2461,8 @@
           <w:szCs w:val="36"/>
         </w:rPr>
       </w:pPr>
+      <w:bookmarkStart w:id="0" w:name="_Toc380470828"/>
       <w:bookmarkStart w:id="1" w:name="_Toc334125726"/>
-      <w:bookmarkStart w:id="2" w:name="_Toc380470828"/>
       <w:r>
         <w:rPr>
           <w:rFonts w:ascii="Times New Roman" w:hAnsi="Times New Roman" w:cs="Times New Roman"/>
@@ -2482,7 +2480,7 @@
         </w:rPr>
         <w:t>nhóm</w:t>
       </w:r>
-      <w:bookmarkEnd w:id="2"/>
+      <w:bookmarkEnd w:id="0"/>
     </w:p>
     <w:tbl>
       <w:tblPr>
@@ -3595,7 +3593,7 @@
           <w:szCs w:val="36"/>
         </w:rPr>
       </w:pPr>
-      <w:bookmarkStart w:id="3" w:name="_Toc380470829"/>
+      <w:bookmarkStart w:id="2" w:name="_Toc380470829"/>
       <w:r>
         <w:rPr>
           <w:rFonts w:ascii="Times New Roman" w:hAnsi="Times New Roman" w:cs="Times New Roman"/>
@@ -3605,7 +3603,7 @@
         <w:t>Danh mục các kí hiệu, chữ viết tắt và ý nghĩa</w:t>
       </w:r>
       <w:bookmarkEnd w:id="1"/>
-      <w:bookmarkEnd w:id="3"/>
+      <w:bookmarkEnd w:id="2"/>
     </w:p>
     <w:tbl>
       <w:tblPr>
@@ -4218,9 +4216,9 @@
           <w:szCs w:val="36"/>
         </w:rPr>
       </w:pPr>
-      <w:bookmarkStart w:id="4" w:name="_Toc291079374"/>
-      <w:bookmarkStart w:id="5" w:name="_Toc334125727"/>
-      <w:bookmarkStart w:id="6" w:name="_Toc380470830"/>
+      <w:bookmarkStart w:id="3" w:name="_Toc291079374"/>
+      <w:bookmarkStart w:id="4" w:name="_Toc334125727"/>
+      <w:bookmarkStart w:id="5" w:name="_Toc380470830"/>
       <w:r>
         <w:rPr>
           <w:rFonts w:ascii="Times New Roman" w:hAnsi="Times New Roman" w:cs="Times New Roman"/>
@@ -4229,9 +4227,9 @@
         </w:rPr>
         <w:t>Danh mục các bảng</w:t>
       </w:r>
+      <w:bookmarkEnd w:id="3"/>
       <w:bookmarkEnd w:id="4"/>
       <w:bookmarkEnd w:id="5"/>
-      <w:bookmarkEnd w:id="6"/>
     </w:p>
     <w:p>
       <w:pPr>
@@ -4257,10 +4255,10 @@
           <w:szCs w:val="36"/>
         </w:rPr>
       </w:pPr>
-      <w:bookmarkStart w:id="7" w:name="_Toc278551872"/>
-      <w:bookmarkStart w:id="8" w:name="_Toc291079375"/>
-      <w:bookmarkStart w:id="9" w:name="_Toc334125728"/>
-      <w:bookmarkStart w:id="10" w:name="_Toc380470831"/>
+      <w:bookmarkStart w:id="6" w:name="_Toc278551872"/>
+      <w:bookmarkStart w:id="7" w:name="_Toc291079375"/>
+      <w:bookmarkStart w:id="8" w:name="_Toc334125728"/>
+      <w:bookmarkStart w:id="9" w:name="_Toc380470831"/>
       <w:r>
         <w:rPr>
           <w:rFonts w:ascii="Times New Roman" w:hAnsi="Times New Roman" w:cs="Times New Roman"/>
@@ -4269,10 +4267,10 @@
         </w:rPr>
         <w:t>Danh mục hình vẽ, đồ thị</w:t>
       </w:r>
+      <w:bookmarkEnd w:id="6"/>
       <w:bookmarkEnd w:id="7"/>
       <w:bookmarkEnd w:id="8"/>
       <w:bookmarkEnd w:id="9"/>
-      <w:bookmarkEnd w:id="10"/>
     </w:p>
     <w:p>
       <w:pPr>
@@ -4298,7 +4296,7 @@
           <w:szCs w:val="36"/>
         </w:rPr>
       </w:pPr>
-      <w:bookmarkStart w:id="11" w:name="_Toc380470832"/>
+      <w:bookmarkStart w:id="10" w:name="_Toc380470832"/>
       <w:r>
         <w:rPr>
           <w:rFonts w:ascii="Times New Roman" w:hAnsi="Times New Roman" w:cs="Times New Roman"/>
@@ -4308,7 +4306,7 @@
         <w:lastRenderedPageBreak/>
         <w:t>Lời mở đầu</w:t>
       </w:r>
-      <w:bookmarkEnd w:id="11"/>
+      <w:bookmarkEnd w:id="10"/>
     </w:p>
     <w:p>
       <w:pPr>
@@ -4334,7 +4332,7 @@
           <w:szCs w:val="36"/>
         </w:rPr>
       </w:pPr>
-      <w:bookmarkStart w:id="12" w:name="_Toc380470833"/>
+      <w:bookmarkStart w:id="11" w:name="_Toc380470833"/>
       <w:r>
         <w:rPr>
           <w:rFonts w:ascii="Times New Roman" w:hAnsi="Times New Roman" w:cs="Times New Roman"/>
@@ -4519,7 +4517,7 @@
         </w:rPr>
         <w:t>ặt</w:t>
       </w:r>
-      <w:bookmarkEnd w:id="12"/>
+      <w:bookmarkEnd w:id="11"/>
     </w:p>
     <w:p>
       <w:pPr>
@@ -4536,8 +4534,8 @@
           <w:szCs w:val="32"/>
         </w:rPr>
       </w:pPr>
-      <w:bookmarkStart w:id="13" w:name="_Toc378665954"/>
-      <w:bookmarkStart w:id="14" w:name="_Toc380470834"/>
+      <w:bookmarkStart w:id="12" w:name="_Toc378665954"/>
+      <w:bookmarkStart w:id="13" w:name="_Toc380470834"/>
       <w:r>
         <w:rPr>
           <w:rFonts w:ascii="Times New Roman" w:hAnsi="Times New Roman" w:cs="Times New Roman"/>
@@ -4545,19 +4543,55 @@
           <w:sz w:val="32"/>
           <w:szCs w:val="32"/>
         </w:rPr>
-        <w:t>Miêu tả</w:t>
-      </w:r>
-      <w:r>
+        <w:t>Nhận dạng khuôn mặt</w:t>
+      </w:r>
+    </w:p>
+    <w:p>
+      <w:pPr>
+        <w:spacing w:after="0" w:line="360" w:lineRule="auto"/>
+        <w:ind w:firstLine="567"/>
+        <w:rPr>
+          <w:rFonts w:ascii="Times New Roman" w:hAnsi="Times New Roman" w:cs="Times New Roman"/>
+          <w:sz w:val="26"/>
+          <w:szCs w:val="26"/>
+        </w:rPr>
+      </w:pPr>
+    </w:p>
+    <w:p>
+      <w:pPr>
+        <w:pStyle w:val="Heading2"/>
+        <w:numPr>
+          <w:ilvl w:val="1"/>
+          <w:numId w:val="3"/>
+        </w:numPr>
+        <w:spacing w:after="0" w:line="360" w:lineRule="auto"/>
         <w:rPr>
           <w:rFonts w:ascii="Times New Roman" w:hAnsi="Times New Roman" w:cs="Times New Roman"/>
           <w:i w:val="0"/>
           <w:sz w:val="32"/>
           <w:szCs w:val="32"/>
         </w:rPr>
+      </w:pPr>
+      <w:r>
+        <w:rPr>
+          <w:rFonts w:ascii="Times New Roman" w:hAnsi="Times New Roman" w:cs="Times New Roman"/>
+          <w:i w:val="0"/>
+          <w:sz w:val="32"/>
+          <w:szCs w:val="32"/>
+        </w:rPr>
+        <w:t>Miêu tả</w:t>
+      </w:r>
+      <w:r>
+        <w:rPr>
+          <w:rFonts w:ascii="Times New Roman" w:hAnsi="Times New Roman" w:cs="Times New Roman"/>
+          <w:i w:val="0"/>
+          <w:sz w:val="32"/>
+          <w:szCs w:val="32"/>
+        </w:rPr>
         <w:t xml:space="preserve"> khuôn mặt</w:t>
       </w:r>
+      <w:bookmarkEnd w:id="12"/>
       <w:bookmarkEnd w:id="13"/>
-      <w:bookmarkEnd w:id="14"/>
     </w:p>
     <w:p>
       <w:pPr>
@@ -4732,6 +4766,8 @@
         </w:rPr>
         <w:t xml:space="preserve"> tìm kiếm, cục bộ hóa, đăng ký, xác minh. Nên vấn đề của nhận dạng khuôn mặt là tìm kiếm những biểu hiện đặc trưng khuôn mặt thích hợp.</w:t>
       </w:r>
+      <w:bookmarkStart w:id="14" w:name="_GoBack"/>
+      <w:bookmarkEnd w:id="14"/>
     </w:p>
     <w:p>
       <w:pPr>
@@ -4765,7 +4801,23 @@
           <w:sz w:val="26"/>
           <w:szCs w:val="26"/>
         </w:rPr>
-        <w:t xml:space="preserve"> Trong những nỗ lực đầu tiên thì Kanade đã biểu diễn khuôn mặt xét trong điều kiện  quan hệ hình học như cạch và g</w:t>
+        <w:t xml:space="preserve"> Trong những nỗ lực đầu tiên thì Kanade đã biểu diễn khuôn mặt xét trong điều kiện</w:t>
+      </w:r>
+      <w:r>
+        <w:rPr>
+          <w:rFonts w:ascii="Times New Roman" w:hAnsi="Times New Roman" w:cs="Times New Roman"/>
+          <w:sz w:val="26"/>
+          <w:szCs w:val="26"/>
+        </w:rPr>
+        <w:t xml:space="preserve"> </w:t>
+      </w:r>
+      <w:r>
+        <w:rPr>
+          <w:rFonts w:ascii="Times New Roman" w:hAnsi="Times New Roman" w:cs="Times New Roman"/>
+          <w:sz w:val="26"/>
+          <w:szCs w:val="26"/>
+        </w:rPr>
+        <w:t>quan hệ hình học như cạch và g</w:t>
       </w:r>
       <w:r>
         <w:rPr>
@@ -4861,7 +4913,16 @@
           <w:sz w:val="26"/>
           <w:szCs w:val="26"/>
         </w:rPr>
-        <w:t>Gabor và mẫu cục bộ nhị phân (Local Binary Pattern) được giới thiệu rất thành công trong việc mã hóa khuôn mặt.</w:t>
+        <w:t xml:space="preserve">Gabor và </w:t>
+      </w:r>
+      <w:r>
+        <w:rPr>
+          <w:rFonts w:ascii="Times New Roman" w:hAnsi="Times New Roman" w:cs="Times New Roman"/>
+          <w:sz w:val="26"/>
+          <w:szCs w:val="26"/>
+        </w:rPr>
+        <w:lastRenderedPageBreak/>
+        <w:t>mẫu cục bộ nhị phân (Local Binary Pattern) được giới thiệu rất thành công trong việc mã hóa khuôn mặt.</w:t>
       </w:r>
     </w:p>
     <w:p>
@@ -4888,7 +4949,6 @@
           <w:sz w:val="32"/>
           <w:szCs w:val="32"/>
         </w:rPr>
-        <w:lastRenderedPageBreak/>
         <w:t>Miêu tả đặc trưng khuôn mặt</w:t>
       </w:r>
       <w:bookmarkEnd w:id="15"/>
@@ -5178,7 +5238,23 @@
           <w:sz w:val="26"/>
           <w:szCs w:val="26"/>
         </w:rPr>
-        <w:t xml:space="preserve">Việc chọn đặc trưng thích hợp tương đương với việc chọn đặc trưng và nhiệm vụ trích xuất được diễn ra trong hầu hết thị giác máy tính và phân tích ảnh. Nhưng cần chọn đặc trưng nào cho thích hợp? Câu trả lời tốt nhất là để cho việc kết nối và  học đặc trưng của con người được tính từ những vị trí cục bộ khác nhau. </w:t>
+        <w:t>Việc chọn đặc trưng thích hợp tương đương với việc chọn đặc trưng và nhiệm vụ trích xuất được diễn ra trong hầu hết thị giác máy tính và phân tích ảnh. Nhưng cần chọn đặc trưng nào cho thích hợp? Câu trả lời tốt nhất là để cho việc kết nối và</w:t>
+      </w:r>
+      <w:r>
+        <w:rPr>
+          <w:rFonts w:ascii="Times New Roman" w:hAnsi="Times New Roman" w:cs="Times New Roman"/>
+          <w:sz w:val="26"/>
+          <w:szCs w:val="26"/>
+        </w:rPr>
+        <w:t xml:space="preserve"> </w:t>
+      </w:r>
+      <w:r>
+        <w:rPr>
+          <w:rFonts w:ascii="Times New Roman" w:hAnsi="Times New Roman" w:cs="Times New Roman"/>
+          <w:sz w:val="26"/>
+          <w:szCs w:val="26"/>
+        </w:rPr>
+        <w:t xml:space="preserve">học đặc trưng của con người được tính từ những vị trí cục bộ khác nhau. </w:t>
       </w:r>
     </w:p>
     <w:p>
@@ -5197,16 +5273,40 @@
           <w:sz w:val="26"/>
           <w:szCs w:val="26"/>
         </w:rPr>
-        <w:t xml:space="preserve">Thị giác máy tính và xử lý ảnh bao gồm nhiều đặc trưng khác nhau và trích xuất đặc trưng. Trong sinh trắc học khuôn mặt thì chỉ đặc trưng nhất định giữ lại và tiếp tục trong việc tạo ra kết quả trạng thái nghệ thuật. Được chấp nhận rộng rãi là những đặc trưng </w:t>
-      </w:r>
-      <w:r>
-        <w:rPr>
-          <w:rFonts w:ascii="Times New Roman" w:hAnsi="Times New Roman" w:cs="Times New Roman"/>
-          <w:sz w:val="26"/>
-          <w:szCs w:val="26"/>
-        </w:rPr>
         <w:lastRenderedPageBreak/>
-        <w:t>được cấu thành từ phản hồi của bộ lọc Gabor trong nhiều hướng và qui mô khác nhau. Gần đây  phổ biến hơn là mẫu cục bộ nhị phân (LBP).  Chúng ta cùng xem lại</w:t>
+        <w:t>Thị giác máy tính và xử lý ảnh bao gồm nhiều đặc trưng khác nhau và trích xuất đặc trưng. Trong sinh trắc học khuôn mặt thì chỉ đặc trưng nhất định giữ lại và tiếp tục trong việc tạo ra kết quả trạng thái nghệ thuật. Được chấp nhận rộng rãi là những đặc trưng được cấu thành từ phản hồi của bộ lọc Gabor trong nhiều hướng và qui mô khác nhau. Gần đây</w:t>
+      </w:r>
+      <w:r>
+        <w:rPr>
+          <w:rFonts w:ascii="Times New Roman" w:hAnsi="Times New Roman" w:cs="Times New Roman"/>
+          <w:sz w:val="26"/>
+          <w:szCs w:val="26"/>
+        </w:rPr>
+        <w:t xml:space="preserve"> </w:t>
+      </w:r>
+      <w:r>
+        <w:rPr>
+          <w:rFonts w:ascii="Times New Roman" w:hAnsi="Times New Roman" w:cs="Times New Roman"/>
+          <w:sz w:val="26"/>
+          <w:szCs w:val="26"/>
+        </w:rPr>
+        <w:t>phổ biến hơn là mẫu cục bộ nhị phân (LBP).</w:t>
+      </w:r>
+      <w:r>
+        <w:rPr>
+          <w:rFonts w:ascii="Times New Roman" w:hAnsi="Times New Roman" w:cs="Times New Roman"/>
+          <w:sz w:val="26"/>
+          <w:szCs w:val="26"/>
+        </w:rPr>
+        <w:t xml:space="preserve"> </w:t>
+      </w:r>
+      <w:r>
+        <w:rPr>
+          <w:rFonts w:ascii="Times New Roman" w:hAnsi="Times New Roman" w:cs="Times New Roman"/>
+          <w:sz w:val="26"/>
+          <w:szCs w:val="26"/>
+        </w:rPr>
+        <w:t>Chúng ta cùng xem lại</w:t>
       </w:r>
       <w:r>
         <w:rPr>
@@ -5337,7 +5437,39 @@
           <w:sz w:val="26"/>
           <w:szCs w:val="26"/>
         </w:rPr>
-        <w:t xml:space="preserve"> và bộ lọc Gabor cho ra kết quả tốt nên được khuyến khích. Việc chia lớp đặc trưng như phức tạp và sóng mượt, bộ lọc có thể lái được và sự khác biệt của Gaussians, cho đến những cách của Gabor, bởi vì không có sự khác biệt cơ bản giữa chúng và tận dụng đúng cách thì sẽ cho kết quả tốt. Tương tự, SIFT, LBP and pha mô tả Daugman có cùng đặc tính. Độ linh hoạt của LBP rất thích hợp cho sinh trắc học khuôn mặt  vì LBP có nhiều cách khởi tạo với nhiều tham số khác nhau.</w:t>
+        <w:t xml:space="preserve"> và bộ lọc Gabor cho ra kết quả tốt nên được khuyến khích. Việc chia lớp đặc trưng như phức tạp và sóng mượt, bộ lọc có thể lái được và sự khác biệt của Gaussians, cho đến những cách của Gabor, bởi vì không có sự khác biệt cơ bản giữa chúng và tận dụng đúng cách thì sẽ cho kết quả tốt. Tương tự, SIFT, LBP </w:t>
+      </w:r>
+      <w:r>
+        <w:rPr>
+          <w:rFonts w:ascii="Times New Roman" w:hAnsi="Times New Roman" w:cs="Times New Roman"/>
+          <w:sz w:val="26"/>
+          <w:szCs w:val="26"/>
+        </w:rPr>
+        <w:t>và</w:t>
+      </w:r>
+      <w:r>
+        <w:rPr>
+          <w:rFonts w:ascii="Times New Roman" w:hAnsi="Times New Roman" w:cs="Times New Roman"/>
+          <w:sz w:val="26"/>
+          <w:szCs w:val="26"/>
+        </w:rPr>
+        <w:t xml:space="preserve"> pha mô tả Daugman có cùng đặc tính. Độ linh hoạt của LBP rất thích hợp cho sinh trắc học khuôn mặt</w:t>
+      </w:r>
+      <w:r>
+        <w:rPr>
+          <w:rFonts w:ascii="Times New Roman" w:hAnsi="Times New Roman" w:cs="Times New Roman"/>
+          <w:sz w:val="26"/>
+          <w:szCs w:val="26"/>
+        </w:rPr>
+        <w:t xml:space="preserve"> </w:t>
+      </w:r>
+      <w:r>
+        <w:rPr>
+          <w:rFonts w:ascii="Times New Roman" w:hAnsi="Times New Roman" w:cs="Times New Roman"/>
+          <w:sz w:val="26"/>
+          <w:szCs w:val="26"/>
+        </w:rPr>
+        <w:t>vì LBP có nhiều cách khởi tạo với nhiều tham số khác nhau.</w:t>
       </w:r>
     </w:p>
     <w:p>
@@ -5522,7 +5654,18 @@
           <w:szCs w:val="26"/>
           <w:lang w:eastAsia="ja-JP"/>
         </w:rPr>
-        <w:t xml:space="preserve"> Sự thành công của LBP trong mô tả khuôn mặt là do khả năng phân biệt, sự đơn giản trong tính toán của toán tử, và khả năng áp dụng tốt cho biến đổi trong ảnh monotonic gray scale như thay đổi độ sáng. Việc dùng biểu đồ tần số làm đặc trưng cũng làm cho cách tiếp LBP thích hợp cho các thay đổi tư thế hay khuôn mặt.</w:t>
+        <w:t xml:space="preserve"> Sự thành công của LBP trong mô tả khuôn mặt là do khả năng phân biệt, sự đơn giản trong tính toán của toán tử, và khả năng áp dụng tốt cho biến đổi trong ảnh monotonic </w:t>
+      </w:r>
+      <w:r>
+        <w:rPr>
+          <w:rFonts w:ascii="Times New Roman" w:hAnsi="Times New Roman" w:cs="Times New Roman"/>
+          <w:noProof/>
+          <w:sz w:val="26"/>
+          <w:szCs w:val="26"/>
+          <w:lang w:eastAsia="ja-JP"/>
+        </w:rPr>
+        <w:lastRenderedPageBreak/>
+        <w:t>gray scale như thay đổi độ sáng. Việc dùng biểu đồ tần số làm đặc trưng cũng làm cho cách tiếp LBP thích hợp cho các thay đổi tư thế hay khuôn mặt.</w:t>
       </w:r>
     </w:p>
     <w:p>
@@ -5545,7 +5688,6 @@
           <w:szCs w:val="26"/>
           <w:lang w:eastAsia="ja-JP"/>
         </w:rPr>
-        <w:lastRenderedPageBreak/>
         <w:t xml:space="preserve">LBP có liên quan đến nhiều toán tử phân tích </w:t>
       </w:r>
       <w:r>
@@ -7213,7 +7355,15 @@
                       <w:sz w:val="26"/>
                       <w:szCs w:val="26"/>
                     </w:rPr>
-                    <m:t xml:space="preserve">  nếu A đúng,</m:t>
+                    <m:t xml:space="preserve"> </m:t>
+                  </m:r>
+                  <m:r>
+                    <w:rPr>
+                      <w:rFonts w:ascii="Cambria Math" w:hAnsi="Cambria Math" w:cs="Times New Roman"/>
+                      <w:sz w:val="26"/>
+                      <w:szCs w:val="26"/>
+                    </w:rPr>
+                    <m:t>nếu A đúng,</m:t>
                   </m:r>
                 </m:num>
                 <m:den>
@@ -12238,7 +12388,7 @@
           </mc:Choice>
           <mc:Fallback>
             <w:pict>
-              <v:group w14:anchorId="2744CDC5" id="Canvas 10" o:spid="_x0000_s1026" editas="canvas" style="width:485.65pt;height:162.35pt;mso-position-horizontal-relative:char;mso-position-vertical-relative:line" coordsize="61677,20618" o:gfxdata="UEsDBBQABgAIAAAAIQCxgme2CgEAABMCAAATAAAAW0NvbnRlbnRfVHlwZXNdLnhtbJSRwU7DMAyG&#10;70i8Q5QralN2QAit3YGOIyA0HiBK3DaicaI4lO3tSbpNgokh7Rjb3+8vyXK1tSObIJBxWPPbsuIM&#10;UDltsK/5++apuOeMokQtR4dQ8x0QXzXXV8vNzgOxRCPVfIjRPwhBagArqXQeMHU6F6yM6Rh64aX6&#10;kD2IRVXdCeUwAsYi5gzeLFvo5OcY2XqbynsTjz1nj/u5vKrmxmY+18WfRICRThDp/WiUjOluYkJ9&#10;4lUcnMpEzjM0GE83SfzMhtz57fRzwYF7SY8ZjAb2KkN8ljaZCx1IwMK1TpX/Z2RJS4XrOqOgbAOt&#10;Z+rodC5buy8MMF0a3ibsDaZjupi/tPkGAAD//wMAUEsDBBQABgAIAAAAIQA4/SH/1gAAAJQBAAAL&#10;AAAAX3JlbHMvLnJlbHOkkMFqwzAMhu+DvYPRfXGawxijTi+j0GvpHsDYimMaW0Yy2fr2M4PBMnrb&#10;Ub/Q94l/f/hMi1qRJVI2sOt6UJgd+ZiDgffL8ekFlFSbvV0oo4EbChzGx4f9GRdb25HMsYhqlCwG&#10;5lrLq9biZkxWOiqY22YiTra2kYMu1l1tQD30/bPm3wwYN0x18gb45AdQl1tp5j/sFB2T0FQ7R0nT&#10;NEV3j6o9feQzro1iOWA14Fm+Q8a1a8+Bvu/d/dMb2JY5uiPbhG/ktn4cqGU/er3pcvwCAAD//wMA&#10;UEsDBBQABgAIAAAAIQB+48lNMwMAAIcHAAAOAAAAZHJzL2Uyb0RvYy54bWysVWFvmzAQ/T5p/wHx&#10;nWIoSQA1rVpIpkndVk3bD3CMCdbARraTtJr233dnQtIsmzqtQwIO+3x+9+6dubp57Fpvy7URSs79&#10;6IL4HpdMVUKu5/7XL8sg9T1jqaxoqySf+0/c+DfXb99c7fqcx6pRbcW1B0GkyXf93G+s7fMwNKzh&#10;HTUXqucSJmulO2rhU6/DStMdRO/aMCZkGu6UrnqtGDcGRsth0r928euaM/uprg23Xjv3AZt1T+2e&#10;K3yG11c0X2vaN4LtYdB/QNFRIWHTQ6iSWupttDgL1QmmlVG1vWCqC1VdC8ZdDpBNRH7JpqByS41L&#10;hgE7I0Cw/mPc1RpxS7UUbQtshBA9xzF876A+HKdbeeo0jDjfvU8vWA73nkOwziC+XEtYZTea+/sg&#10;3V/F6Kj+tukDoLOnVqxEK+yTkwbwhqDk9kGwBz18sI/bB+2Jau5nvidpB4qEWdzUm6AWcAH6DCso&#10;ZnSv2DfjSVU0VK75relBU6B0WD4Oaa12DaeVwWGk8DSK+zxBsWpFj3Qjp2jv8wVZviz/QTKlYpuO&#10;Szv0gOYtpK6kaURvfE/nvFtxyFG/ryKnSv5o743F7cAadPk9Tm8JyeK7oJiQIkjIbBHcZsksmJHF&#10;LCFJGhVR8QNXR0m+MRxooG3Zi7FJouQM7W+1vW/XQd6uTbwtdc2ITDlA49tBhCGkBLEazT4D2eAH&#10;ttXcsgbNGpjbj4PzYcLRfGQWa2B6KPZq90FVUGe6scqR8VjrDuMAk96jOwmeDicB0sNgcBrNEmDB&#10;9xjMxWSappfurIANx+W9NvYdV52HBnANSF14uoU8htxGF9zt0GB/aiZHxVmVMpIt0kWaBEk8XUCV&#10;yjK4XRZJMF1Gs0l5WRZFGY1VakRVcYnCen2RHOeqFdWoU6PXq6LVQ/GW7nJahwoc3UIUyxHGWFgM&#10;dhReFsUJuYuzYDlNZ0GyTCZBNiNpQKLsLpuSJEvK5WlK90Ly16fk7aDrJ/HEVekZaBTas9yIu85z&#10;o3knLPyrWtHN/fTgRHNs/YWsnEwtFe1gP6MC4R+pGDQ/aH0UKcyiCTdY7uDt0Tr5nTz/dl7H/+f1&#10;TwAAAP//AwBQSwMEFAAGAAgAAAAhAKomDr68AAAAIQEAABkAAABkcnMvX3JlbHMvZTJvRG9jLnht&#10;bC5yZWxzhI9BasMwEEX3hdxBzD6WnUUoxbI3oeBtSA4wSGNZxBoJSS317SPIJoFAl/M//z2mH//8&#10;Kn4pZRdYQde0IIh1MI6tguvle/8JIhdkg2tgUrBRhnHYffRnWrHUUV5czKJSOCtYSolfUma9kMfc&#10;hEhcmzkkj6WeycqI+oaW5KFtjzI9M2B4YYrJKEiT6UBctljN/7PDPDtNp6B/PHF5o5DOV3cFYrJU&#10;FHgyDh9h10S2IIdevjw23AEAAP//AwBQSwMEFAAGAAgAAAAhAOKrV97eAAAABQEAAA8AAABkcnMv&#10;ZG93bnJldi54bWxMj1FLwzAUhd8F/0O4gm8uXVfWrTYdIiiiD9Ot4GvW3LXB5KY02Vr99UZf9OXC&#10;4RzO+W65maxhZxy8diRgPkuAITVOaWoF1PuHmxUwHyQpaRyhgE/0sKkuL0pZKDfSG553oWWxhHwh&#10;BXQh9AXnvunQSj9zPVL0jm6wMkQ5tFwNcozl1vA0SZbcSk1xoZM93nfYfOxOVkCWHs3q9XH58vVU&#10;1+Pze6bzZKuFuL6a7m6BBZzCXxh+8CM6VJHp4E6kPDMC4iPh90Zvnc8XwA4CFmmWA69K/p+++gYA&#10;AP//AwBQSwMECgAAAAAAAAAhAAJyWIwJdQIACXUCABQAAABkcnMvbWVkaWEvaW1hZ2UxLnBuZ4lQ&#10;TkcNChoKAAAADUlIRFIAAAOWAAABNAgCAAAA2CI75QAAAAFzUkdCAK7OHOkAAP/KSURBVHhe7L0H&#10;wB3XWec99fZ73171FvUuS7LkHidx4pgUSIMkQKi7EBJgw8J+dBIg7AK7y5Zvl2/7UhMgpHfH6XHv&#10;ltW7Xr29396mfb9zH3nyIkt2ZMuOFM34+mreuTNnznlm5sz//M//eR69dP8TB04frelNx9TqTcdI&#10;ZWuGVXDcnOZqphHoBv9pgW76uuEHRqB5lsGiaZrv+2ZrYaXZbLKRFa+16LpuWZZt23wHQcDOLOGK&#10;/KlrpueqPTVbs3Q/0az3NJzhWHImHawaWJ3buFOz7bqpeZqWpia1upbMcBQnolgpjdN95jOfGR8f&#10;n5ubazQaVEAq47puMplkTznReYs644WW86q3cheKlfZyrDTTcRxpWvgTtWKd7fF4nO2ssPOaNWtu&#10;uummDRs2JBKJ5yj/gvX5vtl4MYN/3zQwakhkgcgCkQUiC0QWiCzw8ltA/9K//fcPfPtbxeJy1WvO&#10;N+oVK14z41osafpVTdc98CsYNtAMXzf5bkFYASVgsnBFUCzYkYWN4LlYLAbIE7C7cgmRnGXFdC/w&#10;Dd3VXNeptXvuxnh6c67Lt709d75uz1vfrnV2Oz6/uclETAPFapbgSCmT7SdPnvzjP/7jv//7v2cj&#10;mBUESeEs/MTZLxdkpHCpPwVyammywHcBtWwHtfMTK/V6nS2Ca0HV11133S/90i+96U1v6u/vf7Yp&#10;Xv6L/T05YwRhvydmj04aWSCyQGSByAKRBb6/LaB/9P/5lW9//DNGodTUg0k7mEkk5puBZWcNs+Hr&#10;kKA635CPFvitBWGbmoJ0AuaE8hSQJxBNeMrwm5WLsp5NTzdMiN6mGfhOvVfTt9ip1WYyk1+8/u0/&#10;9Mqf/2l78xZNi/kN10jFy5qfapG5gh2lzIMHD77vfe97/PHHt2/ffuONN3Z2dvKrQNhwn2dfvBCS&#10;nvfTxSCmQHNAquBjWQRDswgZzD58g1nL5XK1WqV6fD/55JODg4Mf/OAHf+RHfqSrq+tyQeqr7naM&#10;IOxVd8miCkcWiCwQWSCyQGSBK98C+j+856ef+tjnVrlGurvd3b5Wu27bsp3x9aQW1JnEd5WIQMFS&#10;Uzct1jRIU9CaYh9pG6RjrVYDyYH/2traoEJTqRQ/MY0uM+lASQjR86xwDtM0XYqk/KYJTHY6m17b&#10;XL5y+NTyA9/u3775xne8ZfWrb9dGV3tGTEsk666WVvKBc/oBKgDRe+rUqZ//+Z8/cODAu971rp/6&#10;qZ8aGRnhpAIxhSK9oPUvBiUvhrQEmwq7LBICYYIFuQJt+QkjsA5+XV5enpmZYUupVPr0pz/NIX/4&#10;h3/41re+tb29/cq/FV6iGkYQ9iUybFRsZIHIApEFIgtEFriWLaD/zY+948Rn77kukR0YHRh846uG&#10;3/7mYHhtPUgYug/HCMRkrt8w0QS0BAR+AG8KjAOlAdqAbiyYD0AJhAW/sgDvhKEER6IlEOOGOOY7&#10;K56nmZYXaA3dh1aNQ3QeOProJ7/w4Ef+b1Cp33jzTTvf+obs6273+wc0M20AnI3vcL2iiD1x4sQv&#10;/uIvnj59+md/9mfBsr29vQKmL/uUvcLsKwQMKyEsZ8QacK6g+UKhsLS0BITFJouLi3/7t3/L9j/4&#10;gz8AwnZ0dIi64BpcIgh7DV70qMmRBSILRBaILBBZ4KW2gLHU9CarlbP5hamp8cXjJwqHj1qlciYZ&#10;T8UTfJLxeDKRgF6NJ+LwqUhcpULCPoJOstks2JEZc+bx2U0m1oFrODCx/3loUtCMqAv8lkrWxJsL&#10;jlc5dxluKjHl1iZtDf+sxUPH5x561D121HAbiEw1R+0sUFIQs4hQKZ+zCO/L9hC/Xt5Z+3MVfsZZ&#10;jbaDoWURvpktIembTqfx6KImwHfqJjg+hPIv9eWMyo8sEFkgskBkgcgCkQUiC1wLFjDmEolThndc&#10;qy8Hjemjx/Z98guL9z2qzeerpXKFT5Ep8VKxUMjn81CM84sL09PT8/PzrEM6QjdK/AEsBZLjT7Vz&#10;UR3DtxxS+acLxKRsqHtNDbjreLoTKAyoafNeY8qrH8wv19KJdFtm9uChI5+72ztwWCsWcOUSUChq&#10;V7kwsi4FMtfPutREYPRK6eqLWacowazoBGgU37RO2g7zKlqCEEwrrB9XWF/QLfURdHsxVcO1cIdF&#10;bYwsEFkgskBkgcgCkQUiC1x2CxinG7UxPXAHOoa3b+7NtS0cPDb58JPasVMW7KGpwlSZRCSA8mxB&#10;RnG9B6JBsrIA1/gW5QCgDSQXxiLguBB0yoGC5MKlSvSDetVtNC1Th6sECDdtoxY3qrqxZvd117/6&#10;FXqzeeTr3x5/4NHK/KxjKwd/ICPfciIxhMhtJYCX8LJyInHnuiyLtEKiK4i0VxrOOicVC8C85nI5&#10;1AK4bcFGw0xTE6oqBK3U87JfuajAyAKRBSILRBaILBBZILLANWsBo2K0z7vGXLY3+aa7Bn7gVRnN&#10;XfjaF52H77anltM6k/xatVmt18qaUzfietV2dUv3dF8ztXgylkol2MFp1utVxYOunF4XsCvgT8LH&#10;CowTOAu2M5oc6Pq27voqrFZMI8SWWdataTNW7+7rvPWmzC3X12v18U/d7Tz4UFA8sxw3HN1LB3qc&#10;wF54UsG2mpZfU8xryL9K4YKnQ+JTNp53gcPAAiGhK9j3PAWCYGIJSiCRFmQHwKsgWoGnAFkhX5EC&#10;CwUrzWcjO2ABDr9m77Co4ZEFIgtEFogsEFkgskBkgctuAcNtVl0tcBPxdP/g8M7rBzdvLjUaTzz8&#10;cH1hQmuW47ofs+xEPGXqEKFewlWATPGr4FFfzdcDD/0WwSrT9yvZ1hBNnheUKiRiZQf5lYZJCU6z&#10;Uc8ltOu3jNx+U2ffwOyRU2fufVA/faZL87PxmAoOa7ZCemkB/5mJVpyCZ/ImAKPFs0pCJfBnSIIK&#10;Zg1P/WxmNIz5GjZE6iaHyOECWyVlg2DTkJBGQiDaX0HPYWnCBEda2Mt+40YFRhaILBBZILJAZIHI&#10;AteyBQzbaDpasBQElWRO27J9zW23ZQf6Jk+fGbv/a9rp40mnmVRkasywbCswM3oMAGezbqqJdYXO&#10;VJ6tcx5a56FY8dYXdlaCGMgWWQ8BLnBTnLHO4cvAnbPcxqqutltu3HzbKzLxxMzDjy5+5ev2mUlo&#10;W83yXephmDZuXbC5Ks7VOYhJgYhi0aryLfiVbxCtVEBECHLe8yQNQuKqrGItSE1lQjpZ8KhsD2na&#10;8E9hZOVwcVxjN/4EsEqqhRD7RkKCa/kZi9oeWSCyQGSByAKRBSILXHYLkHmrQeSsPCgWerOjN3fD&#10;DaN7ridi68kvfXHxoQe12bl2z9eBcJCuJuG1LJhMlayrBdrUdwu+8i1z7itxqgDHELaGuDAkZUPI&#10;KJpR+VOzjJLjLjRdrXdg7evu2PDa23y3furzX5795r3a5JTmNrygNSmv6hB4+rnkAgI0hXyVE7FF&#10;KiCRv8T7SqIoCFwWvYGATiFKRVYbxhBQYL2VZkxoV5FDCFTlEFkXaUGoQGCd/TOZDCHGUBFIrQT7&#10;XvYrFxUYWSCyQGSByAKRBSILRBa4Zi1gpGI2s/NVz59eLM0tFbTenlU37B3ctMU5eXr8G/f6T+7T&#10;lpdj9TLOVxW3WWaevw7sA3EqIEuirgA5AQitJW89D78K+Srw7tmiArbI9vN4WccP4nrcrhlaENO2&#10;bep782syW9bNn5o8/Pkv1J56SiuV4sSSdREe6PiZWa10AyGxKmUKxAwlCsK5CpRkESwri7iIwdSy&#10;MYShohYIFylTYK6UHJ5x5XkFqbMF7y7cuXDtEiGsHHLN3l5RwyMLRBaILBBZILJAZIHIAi+FBSAS&#10;yY6l1av1pam5U2cnppt1fXS4d8euzkzbxMHDx7/xTe3QQWtu2ltaKOWXSpVauaJm6sF9apKeeFZM&#10;3DN535q+Fywo6DCMmcqKTOXzLSvCwq6UE6xUnbpOYAeWWQu0eqDlsqmbdg3d+Zrk6vVTTz52+lv3&#10;asfGNLKGterMhL+m3LpUkFqhOQV9wpgCN6kD28OgBPzKWURgEEbCCsGuRA8QGCqVEY5WYmkJs3ue&#10;LlaaE+YDk18lZAEqAohY0b9KqFrhbqMlskBkgcgCkQUiC0QWiCwQWeCyWMBcv3bd4aPHUvHUzVuu&#10;GxzoKyqYV2sUqtlicWFhoVYq6kze637ZdZaKtVKhli8slYqtSLHLy4sLC6ShWlxYXFpaLJTLREsV&#10;LCtwVjyrwkgFojENNQPCbooIlRXIS0rat2/fkX1Hh9ave+WrXtWeymi+p6eT6Uy75tne8f0LM/O6&#10;HuvqHdQ6OrSYNTlx9mtf+OJisbR58+Y9e/aQxJUzAhaZ91duYQQ9aC2yLhiaHbBayPuuZHBlo+wp&#10;8gNpBd8CeUNRrMBcQcOhvjZUwQrnyq/f/OY3iSB7++23b9u2DVB7Wa7W1VhIpAO+Gq9aVOfIApEF&#10;IgtEFogscIVbwLx+154DJ04kDPuGDVv7+nqny0uwqkalOWholXKpWlgGmjb0oG7a84Xawnxxrrig&#10;wCvAdW5udnZ2bmZ2fo5cB/P5UolcBqBYFsluIHAWSBcSnCHHGc74C8QE5QBhl5eXgbCn9p/s2bj6&#10;1a+/s6utIyiUG64Tb+9M2KnO8aMH9h1cKtTS/UPxwT4tm56bnnrgK1+fLRSAsHv37gXCAhwlUmzI&#10;iXJ28euSb5Yw5wKnk1QFQh5LhVcmZSAvA4vsIPuIu5gcRTMpgSaHLRWnNOGA2fPrX/86+wBht27d&#10;GkHYK/wxiKoXWSCyQGSByAKRBSILXF0WMHdt2XL40IFsV25w29pkV65ZrFXIqKVb8VQSN6/mwpw2&#10;M52s1p2GN12vnyoXK/nqYim/UF7OF5eLS4vLS0szxeXxUr62rGBr6DslKyA/mY6XOXphZGXSH6Yz&#10;VJ2K1xQ4+MCBA4cOPbV2dNWdd75aS5lFranCHTT9RFd7MeUvLBQaJ89myqXhwW5zoG9usfjFrz2w&#10;uDC/bfOWG3bt7mjLKXFDvVGrowEgmKuSt3IWcCRAE9wJ4oRXnpmZ4VsWgDgbWSTZmGxhhT/n5ub4&#10;kwPlWIG2An9VvrISkcca/CmFsyeF0DSJQkDraMs3vvEN9nnFK16xc+fOCMJeXU9FVNvIApEFIgtE&#10;FogsEFngCreAuXXTpv2HDtuJ2Ojq1R3tHU613qzWUKr6tSofs1gKiqVGvbnseovgTkNfKpSL1TJA&#10;FzjqKs8uv0mMgMDXmm4YjVVIUJGTipZUfhJ9qlhkpXcUyE+EBE8//fThp/ePrFl9x+tem0ylKMLW&#10;jJhuEEUrm0un3WBpfGJheiqeTnYOrUJv++0H7p+anty8ZdOOndeBuReX8zC/JERAr+u4apYfrClc&#10;qcBNWQ9XBJUKDBU4u5JCFlGvhOiSdeFihV2mcBFCCJblJ1HQSksp7f7776f5t912GywsrbvC74OX&#10;rnqRkOCls21UcmSByAKRBSILRBa4Zi1AOCw+iE79ZoOkAjgoNQnTCnd6olmfcL28ZjWCWLPSrM8t&#10;BDPTicVZo9nw640mObtqTYekCL6h+4bpK/ZRAByoUeQEgvMEBYYspjCaLMA7mZrnWwIXCK51VcYE&#10;FeuAKF4AYxXOAF8o29IGRoZvvXXtTbu1oDn14EP+I4+nFubM6nLSCMiPW2lU5gvLkKiFfIHTFwt5&#10;MCXngk8FTfItbCtQle0iGJBKCjUL5yr4VbbwLULeleEL+DOU8wqdTG0l5JaQrxwC+XrmzJmzZ8+y&#10;IqQs+4SxDq7ZmyxqeGSByAKRBSILRBaILBBZ4PJawFAAERSrEcSKqFGkMbC1mO3b1qxpzFl2OZ0z&#10;u/ri6fZY008Xi73VUq9tdcdjaZIb6CbpsVRAVZJkGTYxpJgul5D+Ak/5DuOnhvGzwowD4iwlsQtk&#10;kQACEoBKD3TNCzyXSLFe0/dgeWuuofX3r7ntps27tlfOnj3zta+X9z9tLk63ab7lNXG7Wmauv1Ru&#10;1htAafS3Ap1FySp+V4I7Q6mDOHiFCFs8z4RkDRURHBu6eYX+Z3IBxKOLU7AdFEvzWeFAELNSBufz&#10;HBgyzRETeXnv2qi0yAKRBSILRBaILBBZ4Bq3gOG08sMCY+OxWDqVSmXSyWwm0Z5N9PRkVq/u2rmz&#10;5/rrk8Mj4Nt4udJfrQ+b+tpsZqi9rT2dTsYTsRjHxfgH8MrRfAPmhJiUsP8hBAyjxgpSBOQBFkNY&#10;qQJ1tVIPgKJVJKxW0FnfRaXgsbXiOlXddDKZ1KYNa2/cm8hmjj/55PFvfTO3uNBRb8aqNacGTmVf&#10;H+AbgGE9VxQCYMow5ayIAUJQKwrdUKQb8sSiJVjpkfbs0Ao0igpD7sLgUmAYr0BgrsQ0CGPiSmCv&#10;a/w+i5ofWSCyQGSByAKRBSILRBa4jBZoUbCGkUgkuzu6+/sHevv6u/r7ugcHNm/YsGbLlt5dO9r3&#10;7mrfua1t1aq0p1nTC2stY2dfz561azeNjq4a6O/u6erqbO/qyBEQgGCooFgJ7M+frEtsVFmEiBV4&#10;J7P5KzPBSigufqI+gcpZCxGruFhSJziB3yA1ASkSUJR2diWv373uVa/0U8nTT+7LTC/1N710rWE0&#10;mgYZs3TTdz0KL5SVEkBkABLJS4IhyJy+5IOlbrKIM5mEbg0TMQhBK5Ffw4gKQtzKIvG2pCHSFn6l&#10;BBA88F0aG6ojLuMFi4qKLBBZILJAZIHIApEFIgtEFlD4FXcp2NPuLgVhe/r6Ovt6uwb6V3d1d/Z0&#10;Gn1d/upVnXuu27B3z2BPv7lUjs3NDhr6xt7utYP9qwZ6+/t7evq6unoUZiWrai6X45sFIAuElTj/&#10;oDoJNRWiWPGFCtMHhGyoYi5V+isAoIKwrRRZNv944EsHQNl0zJg2snrVa+5Yc/NNuURq2NfWJ3O9&#10;hp30NQto6mvEIyiWCsslFR9AeFYJ2hUmHUin00BtFlaEOWaFalN/6szCOgsbFSXdShUrTWMdryxJ&#10;NssiTeNPURRQc0niJTtIYxUQj/jX6CGLLBBZILJAZIHIApEFIgtcbgsYJEWFMISXjMcTgDbo2Fg8&#10;gaxVrzdgTp2Y1WxLJ0dWDW3auGpgKGfEJw/uL09NGvV6HGmBHUumEql0IpVR2A5IB/ID5wkN2XLE&#10;UqoAWZdEr+E6+4euTkKLyp7swn9wtoBrk2xblkXGLd0ykraJ/qDQcFzT8vp6h3ddt2Xzli3dA6Nt&#10;nd2JVEI3DREeNJo1vLCIodBaBFliNKokat2eHnhjtQhVzNLZ2Sl/srDS398/2FqGhoZGR0fXtpbV&#10;q1ezvmrVqoGBgb7Wwgr7UBqoF3QrMJe2r8wHFkJYoWOjJbJAZIHIApEFIgtEFogsEFngsliAkFVM&#10;28N6OqYRWLrGnznQZdMx2qymR6AAo2GkZmOZ/Oiof/11ta3rK5ax+PC+7kcPb8sX+rV6GiBqJWta&#10;JmXH25LptkQqBunpeLYCn5anfMRa0tbWIpBOcsBCxPInEDPM4CoJWg1TOZgR19UJCE6gIG0MjzEX&#10;RUHM1JOakSgAVft7Yps2bLzrddmt29v8Qvfk2a0Ts9sK5WyzUg+aNVc3KnYFIYBLvC90A63EswBh&#10;8tLqBswsvmu2pQBtzAZt26ahPvwN/hb+GKQLGF0pihAKlm/wroDg3t5evkGurIyMjABnWQHXyuFK&#10;XmwYaAn4Fih/Wa5WVEhkgcgCkQUiC0QWiCwQWSCyABZQACs0hHClMr/vtlSgqElxiVoqFcq+G+vu&#10;7Nu8wc7ES8uL04ePLJ864+XzQaNOitgYeWLBnZrvgIZNXYMSbZWj4V/VUsGGClQVNstVIVtDUlb2&#10;FLcqvoF9si4RZIWdVTU0NDNmm7YFY0zABLuvOz086LVnCvVyhWS3p0/XJ6di9ZoVgJ6hh22OsQxL&#10;eZUFGkV5vncu1kGrtID/Wni6lYOWf3RRxLKAZSVUFjib38QJTESxAknZASwrrK0wuLKwziLyA9Aw&#10;h4fAPbrVIgtEFogsEFkgskBkgcgCkQUuowXOsYOCI8OoUq2IqvhEEV+qvLi0OD4/e2ppbsprlHLp&#10;jpE+4rDmT50uHz3uTk87y4vN/HJ9aTlfKeXLpWK96uCEZZmgWDzFLHyz/ukiWgK+QzepELyuBLWh&#10;I1RLDqtYW6hSAh8gBSDmV4MwsV3tza72E27tbH5udmp84qmnqsePZevVdOAkdS0bi2WSKZzLCJWA&#10;sUQRizpBIeFWeAD5wPmCX1VYXF/5mYUYWgC3QGcJswAFKy5fYSUF0cqeUkP5hpft7u4Gy4J05TqF&#10;utjLeNmioiILRBaILBBZILJAZIHIAteyBRQJSftBY/gkrQz4Pz+3lF8mTUCRxFYzy4snF+eOFJaO&#10;N2tFS3MtwykVy2Nny8dPVE6eXDp5YvzQgVOnTx8/dfLU2bGphbll8tDioY9UwFNQVaAe4C900lca&#10;g1Z0gjDklqgIhPiUKAHCv7KI45QVs/nEAZPpDLgyyKSXkvbTpaUzJW2+mJ85daJw/EhiYa6jWe9A&#10;cIBO17KVilYhVSWEFYipRAWQxBrqX5jmRrVG4FhyHORJMRtmQJC8BmFILNE5yJ+Su0ECx0o4MGma&#10;3EAtQtfAFUyUtUDY8KeVVPe1fLdFbY8sEFkgskBkgcgCkQUiC1wWC5jbtm07fPgwE9/kQQV7SaAr&#10;lmq9US1VSXY1vzw/R96r/BJJq/KlslvOt/l20g0qtUqhVvbgNwO92qgvuW6pWFwu5Mm+RWBV0gzU&#10;K1Vcq5o+iQa+49clIlGhM0N1LPgS5AcoPHny5LFjx9atW/e6172O6XggIxBWZvY1C9EDTlsGKlbd&#10;jpGCYX5x8XN33106Ozky2A/t6lbLBDlIZrLxVIaUCcugTpVrTEFPBdMR6BLMtValYmHWrjD3rGB3&#10;iY0lAWLDDF6sS5oxUTiEi6BtuQayLnQsfC0Lh5NglgNvv/12LCxuXpflgl11hVyzDb/qrlRU4cgC&#10;kQUiC0QWiCxwFVnA3L59+6FDh5gu37RpE5PgEvkfrjFfrpFrlUxTCAkKtYoTeASSiifT60dWrxte&#10;05ZJk8fKKZU745mRtWv61o0a2S7m+Wk5zCrhWCulcrWk6EqfNFuttFuyhMpX9hQUC/iDcwXCclLw&#10;69GjR4kA8NrXvhZUDV4U7SnQUAWJZX/H000VPsvV/LnZubvvvsdZKm3dvWtopL+8OFudmW9PZWKZ&#10;zEKtsuRpDkG4Wuxp03UArnMLpM1aILHX3Ozs/PxcPr8MCwssVS5klhlXIthzIV0l7CugNsxMKwA3&#10;DJ4lTlrSHKGWZRHOGETL/kBY0PArX/nKLVu2YN6r6J64vFWNIOzltWdUWmSByAKRBSILRBaILIAF&#10;zrGwzNTDfYIaISaFhpwvVpqVqua5hNjKdbZ19fatGiCo1Oj60Y2rhoZjCcupFvWFfEdgDa5d071l&#10;TaprpJOMXblcMpuOJRM4Q7WSGcDBKi0BYFQ4V1HBSiIuyUALHISkZOadjeDX48ePr1mz5jWveQ2g&#10;VtCtomBZjEDpABwSiZkIWskpNj87d8/dX4b+3XD9ju17tyXdRv3UWavmNmOxRc2pxDOuo07RaDYK&#10;xcLM3Oz84gIMMdoB+NBEMklMrd6+3lUqeNaqwVWr1q9bz3kxAvGzCKdF2CyqJNwwhQBJsQwLxKpI&#10;I0RfK61YicWlReQeu++++0C9r3jFK6C3Me81e7dFEPaavfRRwyMLRBaILBBZILLAS2eBcxAWEAn3&#10;CVkISpP0qrVAjxtmeyZL/q2Ons50NptOZlLxpO7HrZjpNCvu8oJ/diZYKult2UZ3OtYGro0ncKFq&#10;y2ZyOYpCjRqz7GpdCUkF50nWWYF9kjdLaEt2xgUKsAgLe+LECWoChAVBQmdKWgTFcBqeqVm6QrDK&#10;U4yiCkv5b9zzteXpytCWtTfftmvQNmqHT1ZmlwuWUWlLVVPtKsMWfCrJbIuFpeVl1jmqv5fsDX3g&#10;1A0b1m/YsGHdurWjoyNg88HBVUR+Xd9aQiALliVaFkAWzBoKDCRGQRhFQRIoCHKVbGQ0Cgj7wAMP&#10;gHeBsLCwjA1eukt4hZccQdgr/AJF1YssEFkgskBkgcgCV6MFzD179jz11FNAWFQEfEM3CrLMxu2O&#10;9mw3sauyGa/pLs3Onzl56vCRIyfmJp4+sm/s5LH8xFR1ueBoOoLX6pmZZr5UyM8vebWSRlxWIw15&#10;GrcMULCh8lfJhL6gWBbJaBWqCCQ/FnP3p0+fRpgLskRIQIDV0JefFUhYigXBEtyVkFgISxcWF7/w&#10;lXvOFKfX7t6464bdCd8qTSyUl1CzlpOBlgpietBcdAqT5QUksAkzRjLc1aNrR0ZHVq9e09fX39YG&#10;yUoyglQrf8K5HLNUSaoKsJaYryzDrQWhMNUAlYLyERiIRxewleZI04C5EuyWLYwBHnzwwYiFFUB/&#10;NT4YUZ0jC0QWiCwQWSCyQGSBK9kC5saNG9HCQh9K9H4wHCvAR9YBmmC1sbExJvdZzpw5Mzk5eXrs&#10;9NipU1NjY8vjk+XZhaBW11VSrPrM4uLZ+ZkzywvTxGkFjdbqTLZDmJI+QNyeBO2p5AXPhBoQcMM3&#10;5+KMHMRZQLHwoK9+9auZfBeZqewmR4kCVf5cWFj48pe/vLiwsGH92i1r1+rl2vLkTENFQqhRn1rd&#10;aXjNcuDVNSOWSJOEq7u7lyCuuTZcv2KUA75EG0uLWKampiYmJmgg/mSyUA02zs7OSswE9AxkPSCp&#10;gTCyAH14VlAsiFbcxQTChhUGwj700EO0CHeuzZs305ZrFsldsw2/kh/7qG6RBSILRBaILBBZ4Gq3&#10;gHLnOnjwIBANKlSQKxCWP4F3c3Nz4NdTp06dPXuWdUCb8tMvlpby+Uq1jk41l0h1JOPttpnRvVJ+&#10;aXZpfmx5abJcmStWFvL5WrWqBX4mnZOgqqIikIQFIg9QWtln/hR3Ls4FjkRIcMcdd1ANAbihs38I&#10;eWU7EPaee+5BIrB6aHSof1WxXJ1ZXIDeNSqlWD5PglwDxBuLG9lcrruvvbs3lc7ohgaFSlsEsCJa&#10;AK1yUqAz39hh//790MBHjhyR7QBZ9qH5hNwCyGIi4appDtZgI0VRbfHuChlH/gTdPvLIIzDNooWN&#10;3Lmu9uckqn9kgcgCkQUiC0QWiCxwRVnA3LVrF7gNfAk4g2Vkhdlw8CuoDg6SFQhFtsikv9CNbqCl&#10;O7pG1m1cs3oUCJty6vFmzWrWi9XqQrVeCoxaoLFOhlfSwjLnL2pXFdu1FQ6W9kuyAIlRIFFgAayc&#10;RWAlUtQ777wTLaykyJKQrisBonCxIEhY2OXFxTXDq/sHhouOO1PNa34TOjdTKCWcBofbgPKO7mRH&#10;p2bb+UIeunX8LLB8bHx8fGZmhtYJn0pLKU1iDoA+kQrwJxvZDUQrcDYEstSczAVUCfDKbhCxEnJB&#10;GiLonKIEwhKRgKBaEYS9om76qDKRBSILRBaILBBZILLA1W4B87rrrgPC0gxgGVQoAE5ISoCdRAyQ&#10;Foa5Ut1G0w30TGfPyPoNXb3dbrVUmZ1uFgudCZsp/8CKJ4lL0NGBcrXWrOFPRZAuEJ6wvMLvipMW&#10;QDCEpxKUAMAHhGVBSACEZeJetAfnSQhCLlaEBDPT0+vWrB9ZswFfraVa2fSauUYzRThaAiaYJrkQ&#10;iNRadd2JudkTp0+fOnUSYApsVZ5erSQFzPXTZPQSoEzYXyb9gc40XOLCihEAqRzC6aanp0G9EpQA&#10;XC7ZGSiHQiSELVaiIVSYfZ544gnOAoSNWNir/SGJ6h9ZILJAZIHIApEFIgtcaRY4B2FBiuBXvqEV&#10;JQYq+BJUx0YwGZUWxafiNQ0IUZ1o/nrMrjQqc1MT+bk5p+H0t2XjyUxHtn2gb2Bkzepcd2dTC6oK&#10;KSqwCMID81EaKBYKFggbIlFWOK9EgUWWCkUKhEVIwBbBzULBCg0camFFSACEnZiaHF2zZmBoqOH7&#10;pFYAV3bEiAOWDJyqB/z2AmDm5Oz00dOnzs7MFCvVbFuuv7+fOAO0TmIjiNoVBL+jtVA9cdgCUgu9&#10;KmdnZyFo+Qkrsc6x1I19JLqCxAuTvLIc+/TTT/MTEFa0sFfahX/Z6hNpYV82U0cniiwQWSCyQGSB&#10;yALXjgXMnTt3AraAYqBTQBj4VXAbyJVAV6A92FDMISyjituvAGxQr9bnlxcnZ2dm52aq5ZoXGEnf&#10;jZvoYuMDnZ0bNm8Y3LgOUOzbhCPwJQoVhQgXS4FgWUE24q3VmvDPcl7lLnb6NEICgmqJFlbUC+ep&#10;YNkeamGn56aHVo/2DgyaRNpquF2pdH/fQKqvLx3TqpVac3nZLZcW8otz5bKWzvQOjqzbtAFalGhZ&#10;FAJXCoEqZLM4sVEfBAZUA/mERH6FScUU4F2J7dXK+dXgV1AsOFUiwlJUmBRX9BKUCbdNi8SdKxIS&#10;XDtPVNTSyAKRBSILRBaILBBZ4GWwwDk/JJCZzJsD6SR0PzgMSEcIVVAsMln+ZDugDXBGqlcgbRE6&#10;cmFutlZfCLTZwDhdqC6Vys1iKVYq9trmxoG+DatHQYroa0F1HAV/ySQ+ZwEHM1lPsCqwbCgnEIZV&#10;kiAIrhVQKE5gFzTEOVxrmirclq13ZLOjfQOrh9f1bdic3bK1c/MmPZOul0tBYTnrNgezqS1r1+zZ&#10;fT3+VbfeeitsK7FgiZNF02gmkJrzEpX2G9/4BsGwiEWABUT4K8lvqS07A3OpPJUEwoL1UVywYBOY&#10;VyGYQ8Y6TNklaDtiIl+GWzk6RWSByAKRBSILRBaILHDtWEBpA6S1YDWwppCIEi5AgBfrTLKPjIwA&#10;41ivGEFRc7W40ZFOdyfbutKdblvX2Wx2uqu9YsX7dSs3Oz3/2H2F04c7/GBNvGNTB1FYV3d2dFNg&#10;s1TRKo2klejo6iUVFmUCcEGQkJRAwxC2gh0lWQDoUASmQgMLPRyG2ZKwrAR8TRl2VzrT2dmeG+5v&#10;37E5vn1rffWapYGRfKbDNeKkdu03tR1d2TvWDt21bnjzquGhrt6uju6unj49btecamDUA03Bd5y3&#10;cGLjG7Qt2gAJkQvgJhUCFQbQwyKLcagGJC5iBhHXCo8rMJdF4oiFtr127qeopZEFIgtEFogsEFkg&#10;skBkgZfBAio7F1Pe8IiSXhU2USXWisfFj0r0r5CLQoiy3SbfbBZBaa6jHRjY1YPaoLXsXrt668jI&#10;cHtbpZSfK+YbhqXh2hVL1u1YuiPTM6IEssOrhnp7erv7ejt6utvbcpQmIgHOCEoGL+L7T0Ar0lkh&#10;JBABA3hRNAysCJwVcpR1BLuf//znmfRHO4tT2sDAANiRckRWmz97tjg35xULWrMB3rST6Vx7dzyW&#10;qGZyEKPlSmVucYmss7OzM6RkqFVrrqsEr+JqFoJUzgXIBmpTOOBeYL2EgIWLpXoSF0wEuxzIQrUB&#10;5Ww5cOAA+8D4btq0SUQR1+YSMdDX5nWPWh1ZILJAZIHIApEFXlILmEypA2FhWG+55Zabb74Z2QCk&#10;I9PrAEEBi4AzKFKRsQJVh0fIbzWC8/6mjRs3b9q8cdMmkmmtXbd+17YtW7dt7untKOYXlian3WKN&#10;qLHrVg0aqwaH149uuG7bdXt279y5a8P69QPDQ32D/cRWFcZXsgZQMpwrQlh4UPAo2bmoAz/JLLyQ&#10;mgIfpVZ8Q5R+5jOfwbmK0LY33HADVQK/Ug6lUfJAV+/I2jXUbgjyuOYGxXrCsHKJ+JRhgjor9bqn&#10;BbFEIh6LZzPZPmIr9PRhBJoPWqUQ+FRcvoD1QHwoWGwi8QeECcYmnCL0TsM+kp0BE7EAZGGIiUjA&#10;/uRoiIJqvaR3cFR4ZIHIApEFIgtEFogscA1aQP/RH/3Rf/iHfyBH17vf/W50ohISFcUqck8WYKVg&#10;R74BlOC2TFtOSQ7iCRXolcBYBChQTKSfM4LBbKKrnC8/8NDiA4/VF/Ld69dd99pXlV55R9DVtmDr&#10;RdeLW0nT9ZUHFUmzSio0FVPwIFGhMJnB/9a3vnXvvfcSjuA973kPUFKoX1AjAJFZe5BiGLuKOuB3&#10;9Ud/9EewtjCdd911F3CTSrKP0KVZ8oL5jbZayTh89Mznvnz60ScTHdnhHVsmd+5K9fQUdYNP07KK&#10;5TIxsQzf020Vs1Zy4Up4AaGfJUsZppDYsRKFQMI1KE66JcMIiWTQMxCWChB768///M9p6Yc+9KG3&#10;vvWtIOAwPNm1dpNFLOy1dsWj9kYWiCwQWSCyQGSBl8EC+g//8A9/4hOfYLL7fe97H9hRgmqBXIFf&#10;Ml0OaINTFAISHFZvNhQNaZjEdxWxgYS+gntsy8SG4+bA/JL91JHZx570A2/T3p0d7/rRemfum2dO&#10;fvGRx4qlety0yP3acOvoaSWalWgJ+OakRNSiApCge/bsASYK+cqpQYqcQvAigBLsyJ/Ayocffpij&#10;kKjiN8ZkvShohTMGLluW1qa5vUuF5NFT1vhkb1t6dONq78abs0ND84Yx4bgVy3Z1hZ7B4pmciuFF&#10;S8VlTUINSC5ZFAss/ET5VIkTiVpAIhXwJ7AVRlY0GMIcQyd/4AMfILzuBz/4wR/6oR8CwtKcl+Fy&#10;XoGniCDsFXhRoipFFogsEFkgskBkgavdAucgLPLT97///UzfQx9KnCnApQRkFT8qtgiuBcmpBF1E&#10;VHWdwA9gIEU0azOXbuvDbZnNVqx7Ym7q2/dNHj7ApPrIXW/QRoc+dmDfn3/mszOFKlP0lql7gWsE&#10;Co+u1LZSiPhFsTCJH0pgxcSiQA1JWcHW+GCxHdYT7AhUkmgGEsTADwxOZDTqHbXGBt3YYBijydhA&#10;eya7Zl3ftq2Vrs6TnnemVl9sOpCtMTvGGShfICyHi3uZnIWzcwpgqGQUk2RjobgCOIvqgF8lXoEo&#10;H8Div/zLv/zUU0/93u/9HiwsEoWr/UZ5wfWPIOwLNl10YGSByAKRBSILRBaILHAxC+jveMc7Pvax&#10;jyEn/Vf/6l+9/vWvhwRlZh8YJwhSsKM44EtIVEk2qwhaZt3JFguEtVoT68msrQftdqxf1/uAuvv3&#10;H//mN5bHTvcPjMS3bf74yWN/df8Dif6hG266Mdee0XRf12JgTQngJWwrGgaEsKRyhVK97bbbwIuS&#10;BEvyYMFurgx0Rd1QwRIDC8yNnJdQrxJZVurMCsID3fNry0W92ehPWN3VUmp6Ml0obu7q7tm+Tduw&#10;bqYtd6LpjJerDR+YTjKvkqgIOBxeVkCq5FxgHYQqEFYMwrekGWML5KtE5pK8XBTCdvJ4vfe97330&#10;0Ud///d/H54bXjkSEkQPYWSByAKRBSILRBaILBBZ4HJZQH/729/+yU9+Egj4W7/1W29+85slnhT4&#10;j28hFMFeQsQKdBO3fUXQGjCdKt6VSgJrmb4b2IFuOa5drfbqfnp+7szXv3b6oYeypYa5ZdOnp8a/&#10;OjV125vf9u6f+amRNcOa4TtN5RQlE/QS+X/fvn133333pz71qTe96U1QwsQBAEmLsxdnFwpW4Cnf&#10;IEvCuP7qr/7q0aNHf+zHfgxF7/DwsEgd+JUKa4FbWyovTi84gWOZzvz+J8bv/lLj4JEbrFh6/Vpj&#10;29bmxvULudyiYXpWHCDtVhpyChG5SmQxFjaKvFVUE2Ed2ELdREggEWFD0jqEsI899hgQ9m1vexsQ&#10;9nJdsKuunIiFveouWVThyAKRBSILRBaILHDlW0DRn8IsArxkFl48mcIgVsI4qrxcrXioEjpKLXaM&#10;ZLOWppvM2bs+ubFcP1iolBdj2hnbn25Pdd54Y+fOPY1Gvnb0aN+pqe0Vj+BSa9YQoWBwCGf/0dU4&#10;bA2T/mD1aGdP9+DAwOrBobYYqtQEZ5G8A+zAChwn6wS3AsuyzqQ86yI/5Zt68enr6xkYIKRA9/Dw&#10;Kj6rV4+sWrt+/a4diHG7hwd7V42ke4bH6tYJP3M835g6vaQfX+wdL402jEEyihmWqsHwSNfgql51&#10;wiHqtloF0urr7GpHaAvDKo5lksOMkxL6gEX0A5KDV/Ari2heRQ7BRsD0c2RnuPLvj6iGkQUiC0QW&#10;iCwQWSCyQGSBK9AC59K3Kv+neByceg6dthCb0JkS4V8ITvaGNBWlAWIB+YZJVdmq8suVUkl5fqE3&#10;8FwvZmUGekev27Z601Y9Ea80ysmEnoppTPD7DU+DqyUWK0u9Ro7XAvEPSqVKrdZwlfaUeAjoGcga&#10;wDesMOUzvy+U8EpKT2AinmDwwyqtl+eFmWxbuwXAc0WUZtKxVNKzzYLTWGhU6rn2mm1NTIxNHNqn&#10;zU61OU2tVl8ulMg8BsGrB8h8nUazQWnQubqmkt+KY5kEIpD4WZJvVnjZ82p1BV7jqEqRBSILRBaI&#10;LBBZILJAZIHvMwuci7e6EpxJwtVwclyEBGFoAmCiwFbEBqyEcLbZqIE/0cy6jldoNJY912nLtG1e&#10;v/GO1yQG+zXTH+lIb2rP9hgWsQLcIEaMA9cHJuogTXCob+iaZRDZKlSUhqoASa+w0u6iFhCFLjCT&#10;f1oyh5aTWQttKzZUw52L3LDZnt7ejv6+RFdHLWkXY4Yzurprx/ZELrF86mjj0IHs4mK81mrR4mKj&#10;VEJCUS6WCiByQHVRtVEQvEgpBMSLrcSdKwybINW7ZgWv32dPRdScyAKRBSILRBaILBBZ4Aq3gEoT&#10;IMmuhFaEX5T5esm5xXQ5f7JRBAaC5wS2SvApCQLAUq3ColYCX/lmEZ7AR97a05XdtMF87at69u4e&#10;Gh5ERbDBC1IO6NPMK75TsaQED4D8TaE1zaTiqYQdVxGpxIFMwKKIcUWGe56qUs7bmrPX1DnhSqkk&#10;rmatnQ1NfUOcZonVmutI9XZr7VmvI2ts2LT5B+7ccusNSUsrHzsan57tN8yuZLI9Fk/Ds+rAaYWP&#10;gew00216gHVayp+ST0EWdhDSWowmFYvw6xV+r0fViywQWSCyQGSByAKRBb5vLHBOCxu2B3ym4qQC&#10;6VoolmxVxLdiQYGK7lPgrIT0FzJSdmZjIhPH66mjrZ3EVn39Qx2DQ/G+fmNoSLtu6/Crb9++a3d3&#10;03efPqIdOqoV877pxZiCb4U5gDtlMt4y+dI8RaSecx2TuAdCACv3rBXLSrDYWgd3PsOC8qeCoABK&#10;Ag04/MMvgFmwOdENmol4MNjfuWfnyKte0bNxY7lQLp0629Vo7uzr2jw8PEIbVYYt9Ljn8uuSu4tm&#10;0kb0r7RdwsGqxiZILvYdFjbE1hGK/b55MKKGRBaILBBZILJAZIHIAleyBc652Ic8YgjCVAquFpAF&#10;vIpbFSECRp9ZWCcCABvDZf2WDWvXr11HjqzhNaPDo70DQ3a2XUulG+1d2R07BrZuZbL+5ONPzD70&#10;oHbq+IAdpK1YXCccgG+4ng53C+0K3FTaViU/FeWA0LGh2HTlSkjKtvCq2lPh3JaEAGysICxfCr36&#10;AFj+Na2YrxsOn4TtD/Tqe64feu1dRufA2aNnKsePrze8datWrRtaNdzfB/Pc3tne1tHe0dHV063a&#10;DoKXZgLo8STDJggtBMRHrlpX8s0d1S2yQGSByAKRBSILRBb4frXAd1hYmbIPZaaywkZ4WRhHQBuk&#10;LHgO8Lp69eq1rQW8ysKfLAPDg4NDA/2EBujo7Gnv6sh2xBNZzYprelxL5grJxJlG+dTsxOkD+2Ye&#10;ekA7ccLwg4Rupu14Jp7gO2GRT8tOtIK/iuM/55VIXqGQ4LxrIHVDZCC+VvINNYocQEFY/rMMIn6B&#10;X2lk3CLpgIWLl24FtXRSGx3tu+OuNa94nW4mFg4dahzenzKMge7uNaMtcD4ysnbdOgXIR9eAXGm1&#10;IFf0wcJAS3SCZ+PXKIDU9+tzErUrskBkgcgCkQUiC0QWuKIsoGCiVOg8l38BjrIIlASxMYHOlDpI&#10;TuL5i7RAcqumE2zOWqm0boE+FfHZ4kfNuK9Va+5EtTLmVBc1b2Zm4tSDD+Tve8CtVDXXA7Nm0CHE&#10;yexlk0jANhT6lMBVcMChYuE8selKpCgSVYJ+wYgmWvEURFQQ6glgYYGwlmEZbPL8ZMJuWMaiZunr&#10;N2+/464Nm7Y1l/PjTz66NDcHZZvJIp1VTWspgVUYLxZBriKBDW0SodUr6j6OKhNZILJAZIHIApEF&#10;IgtcUxZQMaFosKcFjh6Qj6up61UtqJG4YMUijKNguGeDXdmY0hJaYHm655Kgii8gr9pVo6ggpeU9&#10;f8yJ1wc2VIJE9YlHE1/8e+sbXzVPHzLHT5qHDsfOnHDnT2pLRweWTqx1l1ZVxvUTj7TPH01P7m+b&#10;O2KdeoyPN/mEMX9Qnz+gzR/QZ/drhePB9FPd7uS66sxQcSJ2+knt7FPW/GF35unG/P7a/NPu8tHK&#10;zD4vfyBY2GcWT6ZOPz5Sn+2tz2byZ9Mnn+7Kn9YWD2gbtdWvHOrL+ZV7Hyh/9u+0s6e0RM5L96St&#10;bBJ/Ldt2Yyr/wkq0utKj67wbZWV0LfF+E6c0RRW3KO1oiSwQWSCyQGSByAKRBSILRBa4LBbQ3/n2&#10;H/74Jz+xe9fuP/zQh974g29ScgLl/4Qy9dLKDyMJhOpVgbxNTStNjv3Fn/ybe/72H950/c272tub&#10;R5/qD6qxrdsSPe2BqVdLpRqe/wmTcLCTJ08fOznNpP0Ne/eiXiCoVSadphAlKkBnAKbE9wtEqAU4&#10;WuUL+W9981vuYnXDpnXrNq6Pp5NNonSBtNHRtgJ1wbkS0NWrN7PJ1NL8wmMPPULY2jVr14xu2miz&#10;c73eGfixmdnaoSP6QmFi++Ytb//xwbf8mL9qNWg+HlNMsqeZ+JyFhvhumFdBq7Ozs+973/uefPLJ&#10;3/zN33znO98JXR0OAC7NrFf/3t+N0a7+VkYtiCwQWSCyQGSByAKRBV5WC+jveOvbP/XpT+7eufsP&#10;//AP3/CmN4EWlQIAdUHsXLqpS62OQNjwqKarOeXl//wnf/SJv/qbn/uht//ItusqD3yj/PSjc7NT&#10;uZieyRmNeJNAWzZ4UVG2ZsYyHNeJ2TECETgOycCIk4WUIQhsFTaLQF4EvmLxXD+RjJMIwXDPMZwt&#10;5K1433MOXgERu0iCq7tOYFtsDZoNLZuNEbzW0bQGOwdaytK7yelQa9YXtaOBNnDDbTve/Yv2nT8Q&#10;tCdLpKU1bKOpx+3EJUFYdsYCU1NTv/iLv0jKXIGw5PG6ZonYCMJe6hMU7R9ZILJAZIHIApEFIgs8&#10;rwX0d/3oOz/+sY/v2rXrjz70oTe84Y3PAEAfOvOCB18MkUhwWTlk5T6Bq9UalT/4w9/7yN/+7W/9&#10;7C/8i9fc6Xz17pOf+0T5xHRnyh+8rkO/LuHnnCRAVTOKCTtnVFW2rWYTJAoAFf8yQCzF4q5FajAC&#10;ebGdtF6spJJJfnAc4nV5Bs5drbhcCkO3cKQKE0t7FK+sNsHiEkPAbdarjYaBdxfZXx0PNzJb08uF&#10;4vi36stOcvC2H17/s+/VbtxZAylrsUSA19n5IWmfF5NhisnJyfe+971PP/30b//2bwNhEdeGGWif&#10;95J8n+3wvOb6Pmtv1JzIApEFIgtEFogsEFngZbCAuWn7lkMHD/YO9r32rjtxw/fE+wk8yH8XWp6D&#10;TRSwch5kCRytXK99+d5vHDh24tabbrllw0Zzdqpy+njz7LQV89I72xOv69dvTJqbAn1L4G317HWB&#10;tckK1mn2ZtvaEtM3GLEtscT2pL5Oj22OxbfE49uTNlu2JeLbktpaTdtssj9brE2mvcGyNsfUZ0vc&#10;2kqZlrXRsrbG1Qobt8W9Nb6x2Ypvjic5fFMivs6y1sXMTUlrS7avnlhcLsxM5nUr3TG4ym5vdz0z&#10;qBtm7DuObivVrhezg0RUgED+0pe+ND09fdttt23fvh3XtGsWyV2zDX8Znt7oFJEFIgtEFogsEFng&#10;mrWA4RTLuq/FdIOYAEy3AzhczXdac/IXY2EvCG0viF8VdUpMrVQilUgSbQBGVovFtLa0a3q5lKd3&#10;+jPBbNHK22tsbbeh7a2a180b1+va7iC2x7D26OYePbbX4FvbFdh7DYP1m21tl6ftcPS9hrbH0Hd6&#10;xnWesSswdvn6Tl/b7WvXB+p7R1O7ztF2etr1Gn/yKx/tOk/b7hg7KdbQdrjatrrBT7s1badu3RA3&#10;fnBg4PbOcjD25Fc/MXbP3dr0TELTbWKCtZZnm+JiRoDoZWdJPAvMlaQM1ywFe80+V9dswyUw35Wz&#10;XLMXImp4ZIHIApEFvu8tYN6+cfvZ48dH+gZu3rN3sH+g2aiTIavZbDgNvi+wNC6yPHtXmEg2IjRd&#10;Xl544FvfHjt2eu/6LXv6e83pUxMHH21ry2e39ow3SqXqYldP2uzRtVTF04q6WfeCkm41fKPq6xXd&#10;aARGxQmKmt3QjJqvlVn3DLZXvaDo6GXDqrNnYNQ0q8En4HCr4lo1zWZLTbccjV/Nqm42A71CUbrp&#10;6kYtMMt8dPaxOYTDK3pn3IgbxdnS/Ik5eOOBzi6zs4M0uGUs8cyyso0XswN3DDlp5+bmYGGXl5dv&#10;v/32rVu3EiPs+/5Oeo4xzzXb9qjh33MLRJMA3/NLEFUgskBkgcgCL5EF9D/96ff+1d/8jZVK3PH6&#10;uwbXjORrFVcPak5TYwb9QsvFXgmyPUyIwLpscU0XWvLBb9538sDx11y359aetvW16fblsZ07U203&#10;Xf/kg/dNjS3tfFNH9w92xzfX9WBWi0EBB+heNd/D8SoWb1UCNWuLCVVBbFG1GtTNb7qupRy22FH9&#10;pHMEpyMXFzuocysRKy5pDiBWJzsXwb0IHdZK20VIA11zA81nVR1qepreCDK5uf7iPd7Bj47npxPJ&#10;zXuX127Ax2t8+TsU7HfzOiRsAnnIKPQjH/kI5Osf//Efv+Md7yAzwkt0/a78Yr8bo135rYhq+F1a&#10;4EpzW4xuv+/ywkW7RRaILBBZ4KqzgP7xn3v/Jz/1t8XmspdJz3lxL9He8PyY6UFvkrJVuUa1/Lpc&#10;hRNJCGvo4MtnlpWvq3/iwrUiDCrcZiUAF9edUmNUi22qVW9Ne9ty2g0/sb3vLT2nTh069I+TXWX7&#10;5nd262+IVzvdeGJChUIgmoCCq6SZterNWiIJUL1IlK9LDP6lki5ccHE0L+gJ5rvnPj01+/HCwrj2&#10;qJN5XE9NNfSmZ1cCvZ7wmwkXTtbykm2xjppbvGAx2ATkCoqt1+s7duz4uZ/7uTe/+c2kSbjSXu0v&#10;25165WMIieDLVUPHzIpIQWQqXFZogvzJPuF1lI3hnuFP4Q5hCUhKzhvg8WfDb2pOEDNj/IpwhygZ&#10;hL5Qd/wz9zMjsJa0nHGbG3iOb6shJWWGWZcl5LAoVZ69XKrZKYdDVlZVGkJSDzkp6/KrtIstGEoS&#10;o6gmtBKgSF7oK2q5VDtcUZWPKhNZILJAZIHIAs9hAf2L7/nVr3zy7/RmoW14VbN/xFs1uqShWfVN&#10;K+byRm959HM8UQJ4m5LDlTfYcxt0pXiU9Zhul/3aI08/cfLAsTvWbn5dT9fa8lRmaWzdD/auf+/q&#10;mjt26O/HSvcHIzuSw+/I2DfaWqoc+CVdhaXlvEnAbODXdYP39EWw5+WCsDTQaNOqg9rjzdnPjT/1&#10;zea+Ka3SuTZYt8tPty+bVslwjKRvkJ+rrut+IlCBuS6wCLCQVz55d1/96ldff/315PeKIOyV+Rwi&#10;dwGKnZsxcN1KpQIUQyXC9UI3wrqCm60/SU3Ht4C2UAktjQrR6rPbKCU8G8J65KbDYVBHGx7TmkZC&#10;S7Ql2xOkqHO0Euoarda0Xd9C9OKRFpngxBX3n5QjN1gIo188hJVWSDlS2/CbhgNkU6mUIFQCNst5&#10;+Za8fSuR65V2n0cQ9sp87qJaRRaILBBZ4MVbQP/mb35w3yc/0ZZfXLthXd9rX915111LnV1LnpdS&#10;hJRiPmFm1JtbYku18gpccJFXWvgKDNdN3yz71f/+F//r7k994ed/4M0/f+Me++BD4w/cnbyhtOM3&#10;NmrD84tfmj/zf2ulBW3oB2Prf7xdGyDFV6GhVUwbGUDcUOljgdJNPbhwkK/nQ9TnV/ZCrllqH2Bn&#10;4Nl6s1vLtzUeq9z/D+Onn9BWde3Z+M9/KbFu43Jb+7xTi1ueClvbDOqunrQVV/fsRcXtesaFi7c+&#10;SQ2y2SxtuGY9uq4iDLF///4vf/nLp06d4goy/Ojs7BSIxlVmRa6sNEf4yJVNC4PKrUS3rMv2kLyU&#10;x0T9ScBiglfosbifjNfi2Uo6V0slm7Gcnp1qzi2mCqWOesHI14MKMeRiDB3tOLcQYFHcBCXRMSsX&#10;Iz4v1ezCIkuZ0kBZFhcXz5w5MzExsXbt2rvuuuuWW24hm/TK217gu2TuwD5X2n1+qXZ48V1qVEJk&#10;gcgCkQUiC7w8FtBPfvaTM1/6qv3UAbtRG3jVrX0//8+0jZurZiwlUPUZ6lP+UrFaL7VevuYY3gf/&#10;+EMf/t9//evv/In333Vn8NBXnvjsh+0bJrb9yy3e+uXYKS//YX3flxa8AXfPu7Jtt+e0Pq1uzLi6&#10;l1CJFtQZAdAXg56XWp2L7W+giIVXbSZNu0dbSB35/PzMF+qd86tW/ex7uu54nbZ+c00x0E5CJS8j&#10;aMNFAGyr9HDWVVmstVzL79Erv+3h9cID70Mf+tBDDz0EWgWrvfGNbwSuIQjBG499VKaNlpZAPRYr&#10;bscQ87ExhLbherglBIjnsK9OSjpm3pMxJ5FcjNsntPq+YnOs1m8NLiQL9Q2+t9VYyi1XzVIqaWcS&#10;CYIgUysYUMl4LFiTRWQPL365GIRdWFi4++67P/axj3HSt7zlLT/5kz/52te+llkFMYIg1/AmB8Je&#10;rvq8+BZJCVf+7Xe5WhqVE1kgskBkgWvNAno5fzZ26FTtK99++nOfK1r+9h99Z/8bflAfWosEFuYQ&#10;8avygFJ87Dm6MxQSrORcV1rtvHcGcG+5XvyDP/2jv/3ff/3+N7/j1+96rf70/Qfv/sfY7ZNbfmln&#10;dU2xvRxoj2ZPfHzqyNHFnlF9+7sz6Rt6g7bZkl5OoYRtRffC7+qiGtbLdMU4j+UqCUUQTwd+Z/1A&#10;bOETxbkvzs8O7t75lh8bfuO7tL5hHywNzlVZv2xd1ekCS0iShSydcFRX2gTrZTLb8xdz5WMINcnQ&#10;Ilm//vWv/9mf/dm9995LTImdO3f+2q/92h133EH9QWZyEUOJiIC2lWwo4DJkLkN4By4UxBniPLkN&#10;2MJN1PBdO5aMN+Lp6bj7UGPsk8fnH50Z0tbUepv2TanMHR3eJt/prJtZnBqtuJUQLj9EjWJ6wd/P&#10;Xl6Y2cO7NOSSEVF89rOf/a//9b+C7JETvOENbyBzMiiWmggnLZg+bNeVdp+/MDs8/20d7RFZILJA&#10;ZIHIAt9rC5i/8a8/kOrrj6fT02fHzhw9XCkU27Id7UOr3XjMRCP4jCeKQpAyhdrSAQq3FDJMK8mn&#10;8OUnK07DWSguffO+bx94av/mgVVbuzr12fHSxEl3pDhyy3DQTpSAppkyU7ZXmCktHdE6c0G2s13v&#10;sDSriuZOBRDwcSlTQlxd1eCl+qCbAB6gwSUhrmvWUrlsux6r5fOHn5rRnHpXpjfeO6In4j78lxaA&#10;YQ2jlej2WYsAFOHJotenWON7fZM/1/kBrwI9IVlhHPP5PMhstrXANQJk16xZw09cTfJT8C0gUpaV&#10;F1/QqmwM7wEZuoSobiXc5P5hbsG2zJhjWnXLmLJqT1WdMbej0kdEDTNuZbvSHcPZ3KpMui1jJI10&#10;QrGwIV6Up48/2XhZFiktLDBsDrAVQI9EGOMQKm5mZqavr49sHRhHAL2Ae+pzZc42XOG335X8aER1&#10;iywQWSCywBVuAfODv/nbdiylpdK25zcnp/MnTuuOP9Q/0Fg10HpNm3h0iewOpgVhIBB2ZZPOe0Os&#10;pKbESdltuovF5W/ff++RA4d3jq7dPdBvLkwWx0/5o6WhPVm7u+AaFStet9q1eEV3TnhmXo+lkrHB&#10;nJWNa76leSnNT2pWRnP5M3GBT5DULulzwUL8hKHSOiQ1zzIR3QYoDnNasjeTSrunFyszy3o51tM7&#10;qvX3enEb7ABfCz4NqbiVKwCgELiEukBhzq7N5QrHEILABHSSTQ3kioKZhZgSx48fB8CNjo6yA65d&#10;bAHJcX3D8MBAWxa2sIQr/Coxg1lhIzqElSGE+VO2O65eqVWcZr22VIktmNa4mT9U9haM9kYvPG21&#10;QSzkeq4np/Xrek7dj76Dd6UnZ6SEULR6Me3pCzC7IPIQf8ufxDYGtmKQtra2+fn5qakpEG1XVxfI&#10;HjcvLCPp6DhKSNkXcN6X9Lm40urzkjY2KjyyQGSByALXlAXMf/3Bf0MsVS2RzGbSHfOLs0/tLxWK&#10;Hd1dsb17VIopwqmemyVUIlDe98JBCQn0bA7yHGxtvdHlVd2oNZZK+W8/cN/xw8du2brj1jWrY0sz&#10;pcmT2hqnf3vT6JsPDKdmN2MZLV1J2aet8cerZbOWHs1aWcMpN0hK4NaNekPHJdutBc/+eFXNqwbf&#10;/eeChbCxXksF5bhbtnQv4zZijWXDqGebWttI0R8/OF+YbrQNrI+PrKrl8K4xrSYixAuj0pCfC4ER&#10;Nokg7BX7UK2kEk+cOHH06FGC+G7btg189sADD5RKpS1btuDahU4ACIvvlNz55zGgbBdfK1mRHViX&#10;JG3Ckq7kOFuq1nSgeYyWmvmKvqT5E9rykbK3bHR6fYER5CuLZTef6LETg2mtTXOTvttQ4RFkEb4z&#10;JEovaNtLhW7n7R/+yVM8Pj6OSyJGoEWnT58eGxtjIwHjcFVkSzgGoBpXmi/XlT8JcMU+F1HFIgtE&#10;FogscOVbwPytP/p123FgW7Vcpp7OaHV/5siBoDLTMzia7MxpiRhJDpScwDdMyxBnFvGGltcDLzCF&#10;UxsN1oWLYh2qSZZarebVnYX84oOPPHjy6Im9Gza/YuOGVHlx/tTh5vDS6tuGtE5yDNQT0Kh+ys9k&#10;qkOWM1PMT/vJw1b743rj3vrsg8b8A27l25Xy/c3S/V7pPr94X1C+Lyjd75cf8PgUv5Us3Wu++I/z&#10;Ta/0bbd4n1e536h8I6h923EfrdYem4s/1rAW/fRksX9+2e5JGqOdlXg26cZ1v6lUDT5hjwyiNRCE&#10;wMLfyyOJwrmpc0Ebgniu/PvgpavhpWKpl64mz1GyXCNiERw+fJgKv/KVr8SRiwAF/AkRizM+vKMa&#10;v61Y+BMAxz0PQ7lSXcBGDgEBg3qBqgJkQ3oyHP453DRwtEvloKy7i2YwazeP1czpZsrLxRpGd7M9&#10;uRyvLzYSbSlztVlPamkv5tbrnu7E7XhCSyfMhJG0GmaDoHXPHkmyJXxCw1bLXIE8s+eZ4tnka7gD&#10;jzOYlUOAsOSZA85iFqhZXNyQEwBtBcIKFwu0vdJQ7FVx+31P7vnopC+nBVqJdFoTmBIuUi1EinQ8&#10;FfbZUdtQy/F4Sgof3q7X9Evj5bwy0bmubguYv/OB3zR4B5kWCawS8Vjaby5NnJ07PbboNPp6umI9&#10;Pbodg0YkowFPmOG7BNYSqlWJBJ6ZQgW5wlfJnClkFevFYpEJRyAsSbTQwj78+GNnT525ecuO29av&#10;tZem508c9NHC3tCldVZdt0rJlK1rmbiT6Jp1vLMN5+lK/VCxNlOv56vlqXp9yvXGvea425xwnImm&#10;M9nkuznJutOcrjiX5TNVa0zX6lN1d7bSmKw0JyveTLF6tpykDSWvXHaX6m6FGEiD/ZmBwSCuIhMA&#10;TpWywlCrNEBB/JZ3ePjWDBnZq/seeXG1vyowhFQSihEiFhCGeGDz5s3cwE8++eTJkyehGzdu3AiK&#10;5d6Wm18wq7hw8S3qkRBKhutyM0jhgiBDMUC9NUPRrNb0pmGRuyOfdE41jMUg5WRNT7fJIGf49Vit&#10;2eHYvalEG/odv6E1XMtlYoToGSpGc0wFjGXUJFUKpQUr8ejKSyc1uZi71cUuE0YAtnLU4ODg8PAw&#10;FsAggNqlpSWkBdDV4HUxCBW40sIRrHwYX9xdHB0dWeBFWUDwq3KkUE8gzyxzKWzB19M21IcnWvUV&#10;voq909r3ivYgeFGmiA6OLHAZLWD+7u/9lo8TU9M1eaIIrd6V8fOF2aeOFCdP93R2tvX3G7mcEWN6&#10;FLcqX6tViWy+ErwKihWXbXlDK8hXKvHmg5JR8jhfXyouPfrk4xNnxoGwt65bYy9OzbUg7PDeHq2r&#10;Fmg1HbVtAM2bNrSkWS7pp7Vgn2ctaZ298b5Nfd1rUt2jRk93snsg0frEewbjfKuPWjG6B+wX/+kc&#10;sDoHjI5BvXuV3dXPJ94zkGvrtJNao17TKr617FsLi8sZ3W4f6K/35vC4Adg7JC1THLUBD6uZJGAA&#10;6H8HsqyEL1cFkruMN1ZY1JXf8LCGBEA9duwYAHRoaAitJ8iVLUeOHAGc8Se4VqL6S/gCQaVhM8Fw&#10;crll3BLKSMLdBGiKUpbBXrFadRsN8hvApqa9XKqYbhyve7PNjJMhMHIssJj7qLjVfLOgJYxsNu11&#10;kykr8GKOy53GaRVidQxbcxqhvkAJDKQ+4Y0Xnv15r8LFdqC2k5OTVBgEPzAwgMqC0ekTTzyBKBZr&#10;bNq0adWqVeE8wxXowvi8DX8p7vmozMgC51tA+ZIoEKsyXCrfZPXWUJiVFwj51Fucqwq/rlIJtTBs&#10;BGGjeyiywHdhAfN3f+e3SG7pNRyjgSe+Z3Wl23CHniqVnnrErTfiqXS6rxdPfIcZczW94Xu6ysMp&#10;KDZ8ecqriy3gV8ArVI0E0VRPoxfMF5Yee/LxybGJGzdtuWn1iLU4PX/ykDZcGdrbBYQ1jBpTKJBI&#10;JmmK6tbCwlT5oNs8bmtWMrazI/6qQfO2Tn1nzN7umtcZ5nW6uVMzd+pqhT93mOaOpLkjfjk+Ceu6&#10;uH2dZe2KW9tj5raUtiNrbojphl3IVxupwa5NO82yq52aRtaY3DBoJttpXhNaGtUjBCyWMTxyhlr+&#10;uRDxGAf7X+MqgquLBgOwwsJSZxhHkBmz5NzYbDl48CBT56A3qFlwm9CNonMVzAoTKagxRLErRy/n&#10;CcRFI16u15AXJO14e6qj3ehMFhLlw+XGRCXntdmkxvOVagddTqlaIqlHh9XurtbjuFzG3IZf50HE&#10;6RDZTtOp80CKsEfGkIJZRX4tW1bi2ufoEC4G9agqaJUnGmv09va2t7djAfze4GJ52Ckcm0DHSlID&#10;7vkr7YaPIOx38RaIdnlZLKCmTkCmvEbP5bzkX8ArDI6Ct4YkPTnnWvqyVCg6SWSBq94C5m/8xv+D&#10;nwgULCRSxfAc20wm27oaln7s0PTUTKAbAyPDWjpZcXhf8ZoiSJZyixbmVYCseEmz4K8N/8rbTjSg&#10;asjp+8Xl4szCzOP7npwan7xh45YbRoYREiycPGSMVgev79C6iQpb49FWkaqIFYCmYLbo7tOCccPL&#10;WbUhN77ZtHfHaxvq9oipDZv6sK7JZ8jUVlnqM+Jqw8GL/3hDRjDsO8NOsCrwhzR9yNZXxRrdvpX3&#10;jp6pOOm1O+54S5uRWnr8QHFhIbeqNzYwYsRt2kniXXCumvlRue4ZBagXuZgIIwg5d9XfJi+iAVdR&#10;84GwRCGgwrCwaGG5jmBZaMjHH38cdpagWrt37yaYlIzcQm8qwW3SzBDCisFAeCvFNuGQT+FK0yDw&#10;RjaZ6kh3ZoKMsaiVD1bqE5V2r53RGzntiFPcwqme7wZ2Ld4Y9JJpK5aLO0GTcpXwujXtqORzK3Jn&#10;CJwVXQHfK3niEM6urGpYz4tdJkakQFiK6u7uBqoi7eWbolDEorsgzNa6deugqMUaIXB/EffLZT70&#10;Krr9LnPLo+KuNAucA67MVfJqUOEhEcgG3ky1tuz7rmXHW7oCoX08ONorrfpRfSILXIEWAML+RqMK&#10;rwPLGtQDz2m4WSulG/FcpXjy7Nni0nJPWzbZ3UGK9KqulxxSvX4nso9Mico3lAwQlgWSaaWiYHF2&#10;YWZp7ulDBxZm5vdu2LJnaBUQdvHkYXN1ZWBXe9BZcrUGaa8AgjiUabWkfaDu7XeMoq93mctepVJe&#10;auv1E2uTjr0YGNXAKAV6ScPpTKv6es3X64HmBhpy+Bf7QWwfaE1PQ9jQxFUc6svwrVqlsTCxdOoo&#10;FPG6ta98WyzXtnD65NTZM0QK69u0Scul7VQCdbDmaEGj6fquozm6a0o0BkE2wtVdgRf+ZavSVYQh&#10;gLCQi0CxkZERJs25gsRABYOCa+EdsRiKWEAtnkxykwsFyzfr56FYGb+tVI0LoAwxbiydzCST6Xg8&#10;bWWsekybVRDWmSYKRrulYmgh3GFUafO/z41F9K1MkE0ltR4NPzGmRJSojoETXG0rs8F5pK+QsqE6&#10;VsCr1Oc8oBlenYtdJh5thARUHhJaQhDgqQa+F78uFLEg+/Xr1yOTFSL2ZbuvvssTXUW333fZomi3&#10;q9ICSoh3Ltc0vCsaNE3j9TJ39OinJyaOM9xsy3UbRlKNe3XNgwrhfRgtkQUiCzyfBczf+70PBLUG&#10;vA7BqWBDEw3kqIlGGhTrzi8vL42NNeZniY9q9Q8YdsrRcd3g9elLdMww7AAron8VCYFo/tio/qw1&#10;irXysVMnluYWdq/bQFxYtLALp4+Yo+XBvV16dw2BbYtPsk2tXaumvOPm8lQxyJrde1abllk4WrW8&#10;RnqgXe/OW1rDIFttS+lO0jDDx+PFN7zW94v+wJ6adByBg2+Z5UKl2lozHpTc8pnywmGcRzesu/H1&#10;2khvza7PzE3Pn51OpZPtne1aT5dv4SrueVVwheK+kOOH4mDJCCoQ55p9lV7hDV95aaAVCUoASsP7&#10;nhlzABloFQ0o6I2QqEQngI/EgQlRrETXEkSIigD8yvqzoaTAVsGO/MpuYewCMxFLxOyEZSeMlFW1&#10;tWmtsL/QmKxlmx0mqmrfapG6HIOPcuA13Uq9Sa68RHdM68Sbi8GWeh8yCUDc5hA9SwXC75BhDeGs&#10;SCAuuMPFBloMUGk13+BX7CBYGQiLBbAJ6BYilj8xi2SdvdKWK/z2u9LMFdXnJbMA7iJKAtt6+viq&#10;LZVOHz7+0COP/Y+z4ydSyfZVg5tMM+tJLALdNbTLkzj6JWtOVHBkgSvCAsqfOhMDj6X0uJ1OpTrt&#10;jGYnm1252M17t7/xB0bWr108fXr8sSe0M+NmuZGzUiHtJNPlYSB3ACt/yqua9zRUDa80Xnt8E3WI&#10;1zwb0Ryo0O5qN8/3lP8Tk/DEniUdEQEPEJMS7/2kYR+MaUd7Pe2Ggf69e2JBemqfM/7IYqB1B1qX&#10;prdpRlwxtniyGKlAzwa2d1k+muVoJlVq9SD0HmQvsNzA9DKOlvQ0s242gngwuqr9dTfldm+qNZtP&#10;fvme6UMHtVJRxcvlGB8wgY+4LXjlPEBzRVzqqBIXskA41S5UpRCr4DxuWu5hWEaI2J/6qZ96+9vf&#10;zj1833333X333aQ/4GZmHxmqyVNwXtkh8RniWjkkXBjsyE8teRzpQ/DsUsIcHiCPX865dyhOhjx1&#10;jK/Kh0vTT0wXjua1ohYzEgyONIPQBedo4JVnD/3JZOy0Ulcgt+UlLSs9NYVkpZa04s4773zHO94B&#10;+ToxMfH5z3+eGLr8hCkuqfBo58gC14wFzonrlHrA90u15WMnn7r/wbvPTj01M3+w4SzF4ioFpSzs&#10;cs2YJWpoZIEXZQHzAx/43WKjphO8kqlJ1yeTAMJY32m6ltGWzqYK5eKxM/W5fCKTiw/3N3NxvVqp&#10;1isFlXOy6pSreG8Vm+WiXtMIn9V6nfPihKFhelGWhB33jODYqePjp89u7Fu1tbMDIUFx4mRiqzOw&#10;K6d15GFhDYCsZuvNlJY3J/bPLJ5sZuIjXZt7jE21BXt68YzTNd7pDC6ks2v9eKxpLlhqzt9WCbL0&#10;iiKFLpR1VnltX8qH2RvlM4pEURFbxCpiJjgRNExvzDt52PWN7jW33FxbNVhND3bmBt38Yu74MbPq&#10;dLR1W719TjJWjSlZE049TStwXIcgZZZtxay4aVigk2tZS/AS0WArVZ4rn4AXfDoOJFYUmgEuFjxr&#10;f38/1GMIaiEamVJAFEueVUZ9N998s4RBFf5VlDNSjRA4Sg2VQod5w1ZsZVbUxwB86i1+3jB93fZs&#10;qxLXZ7TSgZIzUetxexgLtfZSZA2iWNu1Em7SdvVkIxEL4vGOmD6kBznXbwbJStK3mXg0TSIYBBKX&#10;h3TMBJts2mZipbqAmoRy1fM6DIG8PLmCUEMoL+thXFi0sJ2dnaFUgBWIaihYIjbg60ZiXqhrEC1H&#10;hazwlTD58ILvhxfVrUYHX7MWaDlrEWeg1RecewUpahWlmuHyYBL+pzA/fvjJL0we/7he/ebm+NZ0&#10;JtY3cmP/0Kt0nYB5Mo2i2J1r1oRRwyMLfPcWMN/4pjceP35sZgax37QkkJyamjx1+vTZs2Pu/Lwz&#10;NQMLOzs3XQn8kq9yxx8+wfTH8ZPj4xPTM2Nn2GtsYhq/r+m5CfJQzkiW+UJr4cUGieXWmsfHTu4/&#10;fGBuarbDiGWrFWN+IliezW4P+nHn6qwGWh3UCD2kO0m/ZM4dWyyOezE7Nri9J7UmnfL96uzS3HSx&#10;abr9g+16D+/0phvUjcDVTUdjut+8PANWmbdVUz2qD/FJ5UBiW6+uN88608edmLF6wy2vi69bl+no&#10;yrS1j6YSpSOHTy/MNSyzt78vlsul0plEKqHHYgnUjYRxSKVTiSSohfihyAtcx1NBC67J5SXCEILP&#10;nr28YBtTlGhhRUjApLlo1/hmC+gNPpL7/+mnn4adRf3JFmArCE8grDQzJF9lpVWZVpicZ+SqqsIK&#10;4hlEZCMigRVooFKrqiBscX+xOVXrcLqUDpvPM+8whASs8gYs1YsVq2r06lafGZDbC5W1aQRxz2fo&#10;Se5nxlBqGNaaBjEM1/lOjILzbCK8rLhghi5fUi+B4OE3ewLT4VnZjRkVUGzonsjOMsGCvgLcz/PO&#10;r2QyC+UEAuVDGP2Cr8uLPPAluv1eZK2iw79fLaAip0OnqtiKPD0QOjyPKPQ8zUd6xOPeXFo+fOjQ&#10;Z04e+0pSb64f3tKWzDRMN9O9ra9/rxqLMnTlMdY8tRItkQUiCzyfBUyw1le/+tWHH374wQcffOSR&#10;Rx586KGHH3rowQcfeuzJp/c99PDxp56cO3umUaswOizOz5949PEHDx979MknHj948OmjRw8cOHTk&#10;0JFjR44ePQgXcwSvbV5mLKwcOnQIbw+WIwcO8f/c0oJHXPZKvT52Jp6fbdMbnbvtXiBsBxEJgLBQ&#10;WYxRk0HFqk9XS5NKadC1KZNea8eylu25Y9PlxiGtvUNL9pgE0vRidXgn9cZtpDX7/Dnc52vyhX+/&#10;GIQtnq7NHPOahfb2vg2FQF8sVM1C3i0tNWenDx0/nl+Y74jHMrpRrVWnC6Wz+eX83Mz87Gy+kIeZ&#10;wsUNMSUTyC3Q8sLqddUfdYVjiBBjhRAWehQXe9y2JOyAePeDzyBiQbFPPfUUeln2IZiUuHyhjRGY&#10;u1I8EKI3BQ1buFVA7DOz/GhWNAusigbcj5mVmD6jFw8UnMmLQtiElazhN4nsOuaZOSPVnYq12UTC&#10;cwGrXtPxHdIcwMei0CFoOiQuETFCGH2eWEIgrCyCv8/DmuElY7skmGVPIDuyYGFhBZ4iJ8AClICG&#10;mAUpPCwsKFYKXFnm9/Ae+B6e+qp/dKMGXLoFpJ8PCCoQkO5EESHnZgOBsKa2uHD4iSf+7vixT2Ts&#10;wvY1O1Z3X+84i4v1Qiy3vn/gRtuMqfeEzCpGLOylGz864hq0gDk/N/fII48S/BIK6jRxMY+fOHny&#10;xKlTp8+MTx09chhqVWvWOtuyGcOojE/OHz7yAPtNjB8dnzh1dmxmZn5xbmFuenZ2ZpZ/4VxZFhcX&#10;IasUlzs5CX9z8vgJ8Gu+XKzmS2alkaiXu0g5ZHp9NyR6dwuERUiAFhAYm9Lxa1loFsbrOPR3bkml&#10;hxwj7aUy8ZIzrz1IbqKalbMyq1JGusFwVuX0chEgXB753cUgbHXCnTvuTB13J+brDxw59uihowcO&#10;HTh48Kn5sTMTkxPe8qLNq3t+7skDB7/66GOPHD329CMPEvh9/9NPnzh+vNF0CM+USCZEwH9tLlcL&#10;hqCe4s4FPCVQFOAMhlVIR1aAnoxGgHFMVjz66KPc2ET1x4cJGlJCT4T0pGBimUxvrVBCmLhLVhSc&#10;JeaF0l37ASysiZBg1igeLDpT9YuxsLAyMSMJNq3WKsTVyvSkjS6zodUdleC56alJCXWXuRCy6qOc&#10;wOR+CwGlAFn5DqsnW0QjGyLaENazGwA9hLDCwgqElcsKcAfusxta2LNnz1KVG264gQiyK3PqCpn9&#10;vbr5v4en/l41OTrv99ICMK6tcaRp2vh4BB6vKfgflOvl5aUjTz/16eOH787FKjdu371xZJdeS8wt&#10;nZgpLsTbNoyM3op7J8+JekBVntnv2SPzvbRedO7IApdoAbOntxsAedNNN73uda979R133HTjjXv2&#10;7Lnp5pt37t7L+s037t170w0b161N4nxdKHb6fnZ03fbrtq3dtml048Zdu3bv2rFz65atO3ftvP6G&#10;63l73XLLLbfeeivfiAVZWL/1xlu27dpBCoDlhaUdI2teuX791q5El+2ktwZ9u9q0zpKPKkCiEgUp&#10;vRarT5TnT6JB1Fbt6YmPeKZd1TK2YZdzp1LjMw3iBfStTpntzICSZJ5Z+qZywLocy0WFBFPB9JH6&#10;iadqB09Mfmv/4ceOndp35OATBx4/e2bMd5yBZNIuFU8fOXz/Y499HQj79IEjRw4+/dQ++OzDhw4n&#10;E4m9N9wAe3cubeDlqOdVV8ZVgSGkkkBYhAS4bQHLgGsQkGwHjQltyXZwLRiOQRyz58A19oGsZTu3&#10;r0BYIVkl7ICUuRIsrrx2TC4qCOtpdhBDC2s8H4Q1PAMyH31LtViplatmwkx1puw0CWc9FRy2lV5d&#10;fUPFoouF4W2liRN4KlSrQM/wO0S34QUKHb9CaQQ/oQAGm64UEqwsASMAWMHxYHqGwYxdCatHVgiU&#10;xIKJRSv8PdSCXxW331X3UEcVvpgFfLgVlYALfw2l/lF5uPDNdLWpmXv2P/2ZsRPf6m9P7N5w05qe&#10;HUaQbJSX5vMTi7Vitmfb6OpXqCB6KpI0XQP07bU6bRfdW5EFLsUC5uBAP9LNu+666y1vecurXv3q&#10;nbt2bd+27fo9e3Zu27Vz9651zJYOD+cI514qu4uLccddC2DdvXPH3us37di+edOWtevWrV63Zv22&#10;zVu3bN6+fft11123c+dOvnfs2ME3y95d14+sHR2bmjh76syNm7a+dvu2VZanFeZjG5z+Xe1aZ9lX&#10;QoJWdhItrVXt2lht7gT6Qm1oT29qteYaJSNO9iO/PWg7OVbIzzm5VJBpS1mpdtNCMQSDe3lGqxeD&#10;sJUTjdljzepSItezNjY00r56XVt/X0df55Yduzat37Br3dp4sz524mTddQfXrNm4fv2qLZtyuezc&#10;7Nzk5HT/YN+dd72urb0DT7lrVp5/hWOIUMbKUwMFK0G1gLAEIggxqCAwvkGr0OqsA2Hh2oF3zJsz&#10;ey56A9lHFo59JjCFaGRlZlBhSsGOvKNaLGxLC1uLG3PPw8KqUJIc6Qa6G/g10h248baE3RczYmhq&#10;lAOiixuhSili2LptGrbKePxMbNqVal3BtSr2QSs1yUrBQ8jXhnQsDQkhrAQXWxn5ld2wFYUDYUnc&#10;BYQ9evTok08+iTMcjz+2CrN7fA+J2Cv89ruUvjra9yqwgK81IF952N0GXpvKv8Ktz58ee/Kxh//7&#10;4syBrrSxZ9Oe1T07DTcTNOsNL79cmF9ulrLd24aGb8XJU+neW/M0EQt7FVzsqIpXgAXM7u6uZqO5&#10;ZcvWtWvXwhoSZ4Ac6LzftIZXKFfm8MoqlT0HmaoWZ76SFF2Vqom3c0dbLJshOGW12ajrXpV3Is/j&#10;MzmBJCgsSlDef27DyVcKjz752PEjx3cMr7l+1UCmstSYn4hvcAYQEnSFEBZdYFKrWtVxb/F0lfQl&#10;3VvaU6N4plSgZ82YpmVT1UKhNBY0phsdqWxsKKOlq65V+04kkhdnzYtB2AYQ9rjTkd5051t+/BVv&#10;+5G9d73xple98o677rjljtfv2rFj89BQzHWqxcLA4OAb3/imn/jxd9/+Y+/avWs3c7uzc7Ojq1e/&#10;/o1vyJCnlNTY1+qo+srHEGENhYUVCAsmWxmCSmAfNzZeTSgKEMyg9oZ6hIgFsfGN2ECwqdyGod60&#10;lTzyHAXa0pOc81Im/RYvOLLixbS4XUucExJcXAtL8jf1YgtIYRezg3hDxQzxiYLnt6lks7gfNpCt&#10;kh5OIVTNc3HvUhHuQlQaPhwhLxtSs8Kqyp5h5QV0wkAjk4GF5U+BsBJWVpZQVABahY2m3yATL35d&#10;7AMLS3oItkvhYNnvFRF75d9+L67fio6+0iyAb4ZFgEjlGmz5bvP00VP37Dv46fL0vlVdvTvW7Bzq&#10;WqOCm6P1sXXSAi0XppYaxXTn5lVDN1lGTOlg6SEiIcGVdlWj+lypFlAhMNHu4ChSqVaLpVKhqIIJ&#10;FIvkZi+1cm05i/XmYtO1u7r6NmzsXrPaqJQKE+ON+fk4UXhcR+dRtLS6ir1zLkeXIFcO5eVHvgNi&#10;ZlJyo9FsqXxUbj1BBi3Fj6jqlG3Un+ptT9IEwmCS0iqGqg8fa5W61Wc862mr3HW39A4PJwvHtenH&#10;a9rkotYo6nr6pTZs0orXa3RHQU9/76rhoWw2Z8cS6Vy7QwCC3n59eKR/w4aR9esIqZA/c0abn81l&#10;s/19vQAd5pLVFKrMJl+zzlwv2eVZKfE8T+55SecMcZscFRYliTnArFxESeTBpDn3Nrc0mPWNb3zj&#10;K1/5SoDsJz/5ya997WuE8pBjQ+QqFKwcS45Y5vdVfB21CBv7nTq2noDW/89Z7zoxtJheVCMhM+Ol&#10;zCVr+XBh6qH5xkLDLweGY+roX5HEum692ShXypLieCWKDesj8DSMsSXoXKITCOIM9QbgzpCRlZ/C&#10;OlI46xiEb/YB1v/QD/3QD/7gD8LIfv3rX//4xz+Ogja05/cKv17SnRDtHFngxVug6UPsqDQ5BG5u&#10;1OeOnPj2gaOfPTvzlQ2jQ1tWbx/u2appGae+5GuLAF0X94/WsJbXn1IDneuCCBGtHq5oiSwQWeB5&#10;LWB2dUEgNTds2Dg4MMizBAtbqykCtVCtuRpMTt1z64l4LNvebeS6mx2Dxcp8bHJ2cCmfjRnVbLpk&#10;J5oNN4l+XYuBTpu1hu+4lkmkK5+HGaqpTjiRZvPA4UNHzpzaNrrm5r7+TGFueeFMcl1lcG+n1lX3&#10;girvZU/NuqT8qlmdqs6frAVNc3AbQbWQCizpVkVPVD3bjQ05gVsxD2vOEcPOZJPb25zEguWuDiCd&#10;LKAGGeVBiwmef1y9iF9ySUsrcpHS1aqYnCquCb6kGb9mFxE2nGpoxe6+gb3VeGIuKFS1RqXq15cX&#10;1Esf1VIqF0vn8pMTpUP7hkpL8fbulNt88MlHnzp9sntk9R2vvqsz02ZU9UZc5VJ69kdyLH33H6KM&#10;fvc7fw/3VEFl5AMlueIDSrosH8tRdvDruj7uG3OeU/eNtOm10tpQPkmHBTTyUUJWX90RLQBJXbhL&#10;WskDWj87zOUr1sMHAE5MnD1w8Gnbtjo62zOJdClfKJfKTqPhEJKjVKxXK+xTrFWRnXZ2dCQSydMn&#10;zxw6cKSUL69dva63v4fiYSIlvL/AQb4VpxKwjlhWDWeojKzjyMUNZ8Qsy7GSlZR+RqsdqlSnGp1u&#10;5wWDapmBa+Eaolph1HXHJ6RBzXNOV5O6n+5p8/uM+WA5cL1kgHLXqdtV01PtDXULITQXhUOIbtkn&#10;lMCG2tlQBcH4lqEpfpnsBtO8UkggqFTctlpKdhVjC6YWfUUrMN8Urm8bNmyQGFuirBBdgQhk2UjJ&#10;EN6X9JC+gJ0jFvZ5jKZSbBDRUD00rceUm+afqDAZqqjLdS4/KkDrGdahVa7w699Dlv0F3BKX5xDF&#10;t7QsF/Zurf6E58HUCIWu1ZylYyc+t//hD2tzp24cWLN3yxvbU52a29S8ZksmEKOHdLx6IT+zWC9l&#10;uraOjNxKEPHWGJF40byDvh+0sBJtWsbM8uDLOF96APlVYsmHz+nKANXPfng5FjZB5oLoQFihwJWp&#10;rUNhWFhO2MWtHEiHvZB0klKl8JDnFj6tLFnWV3oayLHC062sf0gQCJUglVlZDWmO3JzhKeTJWmlA&#10;OQSEFnaesi57hqHKpfzzutyVqrlnPwVhZULiQxoirVhpnLBp4SHnlRx2CLL9vD/F5mHhYcND34nw&#10;BRTeGOHNwxbYJXkxiblMXkuYgJlT8cCAPZUksT74DO7IIHSOmYzHk6YZ082YbSXrpdrEVH1psR43&#10;nFw2SKYdwmIxg2mRNKvFMVm6ZdutlxYOyzFkeYHn7D904OTpM7vXrL+ZFPOlhcrCRHxtbXBvt9ZV&#10;84GwvAUJpeenCKpVHW8snWoErtm7rTO5BpetIj0k4aANI6E1g3QjY1TiM3Ol+WoxmdXacu1anMe9&#10;CoQFFTCa1QiHCQbFf/tSIWyr61DUcEu7qGb+/bRfNxrjztSRulvsHBjd3Wxvy1sevBM6B8K8Kk9w&#10;p4kCvyMRs5r1/MTkzNi41dvPJO/+40cPnD7Rv3oVkoP2toxuuRaGpIO7Zj4MYlBoXuCjZs8vw0ez&#10;SCtgNqbKCw8dDU4RFwJRiWEuN61KySr7hE9FJm04SmzK9QQ4ciMrlh9k6eNJxRpbVcQbH2SpggEz&#10;cjHHxyaPHDxGZMe2bHslIMHy0nKpWGk2Kk6z0qzV3GbNddTcAqk8DL2nq7veqB86fJBIHkhr1q1f&#10;SygDnlUeLSE1w+5DJKeyyLo8w6TAYI4iqASJYsycMkpHy/UZIhJ0XBDCqupyW7fgRavuRKFTXWTd&#10;qCa7MlZvTEuRRcPgGVFjOTByK8JxiEqlV5KuM+yhpBcLeWjp9eTPFvhWQgI6BPhUNgJhEVeE+wgq&#10;DXsu1ulGVQY+10VOQIho7ID3G6HHBOLIi0QOF9c3lpeBnY0g7PMgNhW5Qk1dM7BSA6Rn8CtPBnMH&#10;LV03HZ166bbGYEob/e1vfxvVGS8SIfK51V+GocjztOJl/1lZjQeQLiTw1FQhH5ldCSyYkGptYv/+&#10;zx5++ktabXHzyJpt63eYRlbdiq2BtTK5ihluNJqNfGF6sV5Md20ZGr4lhLDg4qsdwkrPEPYt8rDL&#10;Rpnb4Vu6C0nWDfbiT24qUR+FECfsNAQUtm7Icx6igmCkBOlewh6Pw8NfpacKwZB0wvKrVEPOzpYw&#10;++BKxf8F7yxpy8qTUoiUJj0/VQqhtoBsGe0L+AsrI7hQtsuKEAoSorH10Cl8zBI2XDZKkyUlKgmk&#10;OBdbxHoru32xttTquftbKZa3G28xWQ/rpl5VjsN2MYUMGARBSgceAlmB6dIWqiSt5vCwZOog6R5X&#10;9vzsI6hU3hRSOM1Z+YqR/eWO4icxkZzO5LVEr8TcKCvsoRLA8loNghhxmHmMCGoaR2MeNKFqQWw6&#10;8azqzvyim18q10uOEdiJJFAi7zY5swKOPIXg1jiJh3CgtuI2LFMcVnTfgf0nz5zes27TbUPD6fJi&#10;af6stbqyKoSweFoDO4PngrANAmg5MT3bnu5IFGrliUOBM9MYah/R+ht6jAbVyTmr+gY3YCir2nuZ&#10;IGxtrD5xqNFYyvQOXddszy23ICx0UtNtMGPrErZa15K2lTGt+lJ+4vRZNIqNUmVyavrUxNm+NaOv&#10;fP1rzQzg3mhlpm+N2a+RjxAUz/78E072PIr2Ev709DIorXZ47thHvl176Ix7am7uycNzDz9VefKQ&#10;d3TemmqYeUtrJNVtz43ZypGmXjF0WPjrM8/Hu4e7jk5D3SjUks5Vmzo7fujg/lq1DBFrxxO1SpVr&#10;7JIkQCVEphsiPTJ6GB/JDDP1La7en5mdPn3m1GJ+sT3X3tbWRg9CL8CYUOkHOMCBw1ULz9TKRdIK&#10;1BqUX/dLXqwU16f06vFKY7Z5UQiL3lV5dLUgYMvNmeZbnkUmESNuW11JwsSSVQ+q2GEWUnWX38mz&#10;IGKAcPQvnWP4dglha9gvh1sEwiL5ZYuwsGHXE+LXECOyggVwd0NPjFCYuA1QsBCxoiqWKA3y+pHX&#10;UljCSwo/Igj7fObloWNQ2Zp8ai08KdxBhg2po/5qCVxAHgo9gCI+8pEPk0+Y9MIoRuQl97zv++er&#10;wFX5OxQq724/aEJgA/sxkBoZq+R7WqFEiJpPHt3/ab88uXVk3da11yVTPcwNKZBLBpLWotJvGUoL&#10;W/g+hbAACUEhgmME8QjmYB08RMfCr7JR4KyAIbYIjmE9VNuvBE/SbwixJ1CGX+V0gmJDhCQnDcGl&#10;gNdw/EwF6K4FOlOCVDVEt89xU4ZwipLD0qSZAl5lhTYKnBVwJh1RiLPl2ZHq8b6Q7lFQWlhJ6ZDD&#10;Y6VpIVNL60iyI1hZ8CU/Sccuh0h/G/KXz/2cSvWkHOomTRBwKdyEhJjkdYNmTM4luPPc/fxM+J2V&#10;8DQcWlANSqaZnEWswW7ATjZK+VKOAHEpfOXEznmmkz1DcKwTRoCUWq95zWtuvPFGwj+JJI66JmAO&#10;mV61YK/QEzh+rW433VhgDM3Nxk+eNs4cX1ic9DraOnZcnx8cPhWz/LbOdIYMValWVtlUC0bqyRjR&#10;BFKV4tL//du/+uJXv/Jzd77pV/bekDnxxPHHvhy7feaG927SNiw4/iJtIoWr7XUGc/G5+wvHv1L0&#10;a7Ht71zXeYfvxiYYm+mWX/aDjJPTgjiUb3Ff/ND/nC0c9m5+zabYu5eSG1N+es4hIhd3AHSPSs4H&#10;g3BpPWOLjFCZvjCv6sUdS3N7nGUrf1/poY/nK2eGdr/ynzU3rp1sMyp2zPOZBnLohjKk4dKCLscd&#10;rDTK+w8e/fb9lZkZI50bazhfPzu2+g13/vp/+rO2wQGVh6nlIX7tLBdTdoaa0BdpimbQSPiZxtcm&#10;H/m9j3RNVvsH2paDubpfSCXTdqYr3jlsdg967W1uW1xvt8yM2VxlpnLpbFfOak9oIFtTcxQZq8Xp&#10;1vTAaakKHv32/Z/4+4+iCF+9gRfPDrCgiu9oW6l0kqxrsPtqBGng6+iVSkX1RjL0fU8//bnPfe74&#10;kRO333o7MT2uv/56ni55OGU4q97/zySpWjkKV4CAeBsIX6rxvuW+zKFs+RuVxpHmmspqA7znkzD2&#10;GcKVdyR9l+npHglplbOzmM6jJpo3bY57W834nenUbfFmT7moLVYtJ0iZPHpyOhnEh3UIB9PSa0tn&#10;F45upQ8VoEknAEyhcyDvCYfDp27dulU6jpAhkP35lh5HeuHPfOYz//7f//v7779/48aNP/3TP/3+&#10;979f5ARSBxnThz3si7wNnvfwCMI+t4m4w9UURKjEbs0ZcnMR3oJxXNPBSVEnXimvlVq1ceTI8R95&#10;x1t+8zd/8z3veY8Uy6UM8cfzXovvrx2IDMKDqW5kJkT4CGdSKp/cv+9Tpw5/LuUvbxnaum3NHive&#10;7haLpt0yMrmf1fPCZJxFdr18sTA2/sSx/HjvhrfdfOuvxnjrSng8g57hO36TV6ndwl6Cm+Sv/uqv&#10;SAoDasRLhPBHb3jDG1AcfeITnyAjktBp3EUkrCaSCT0GQaZJt8QWwnT+8A//8HmP8IEDB+hhGCGz&#10;A3CKYKCUJiai1wInfelLX/ryl78M2KL7AniBR37iJ34ChCPl4LP7kY98hMzYODCAn0CBDM4BP+98&#10;5zuFAJa7+rknFkJumJp/6lOfIoYm804c8opXvOLHf/zHmbbCR4IILfSKxKsh7CAnJeAgfa9wHNL7&#10;wQjgUyGVF9AlPSTOFYwS0aRxOAEKf/7nf55skWFPS8P/5m/+BqUWLZWZEORbv/RLv4T7LO1lt299&#10;61tYjzPKgIG2kEvy1a9+9etf//pwVHDBO4qrgz1pGnlVMRFMBCaC3OQSYKKvfOUrZKaEksBQFP7p&#10;T38aN19eB7SamghLgjF/5Ed+5K1vfWtoQDEUB2IQCblIqB9elBhKRhSUgEsJpfGWYWfenvyJc/DP&#10;/uzPEpVVDLJv3z5uFXy0kLSxhSbTWOLAvu1tb1NDCMKzU9E77riD2wUIS6HnSO+merU3ebvj3IyY&#10;z/VQ7jD32b+01LmUz8xOFs4c1Z1mz7rNjU1bZgf7Gu3d6fa2eCZtxuFe48z8EysgZSeMRLK0vPA/&#10;/vL/fO6eu3/hrh/6tZtuTh1/7NADn4+/ev7GX9iobVwEwjJYcxSE7WpB2PwFISx5+yw3pXn1kumm&#10;l0YW/9488YnJlB1P/0hl/es3asOlhj6t8sRz1eTFfYnP/cUgbPmh2kMfXyieHN5+y09W1gyPZ4OS&#10;aTuenSAKNRKLTAaJRabujGhmam7p7FNPL3/7kaWFcqFpHC7XR19358996A+zox0Kvj63t84l1jba&#10;XYV4gPz4+ty+P/2b4Xy1a21Wi81qRkEFWnOMWpCs6sllL8h7dT9pxHOJro1r23u6O4dWmb1dWiap&#10;pWwtFdeSMYVd6bgUxNIe+tqjn/i7fyhUyut3bF0zuqoVdEqFY42nErEkEFa5WXi4KvIhXx0DmFxm&#10;cXnxW9/+1pfvuTsWJAmH/AM/8AN0OjyoIT0gqE5gn1w1gXFqOM5bTDetotWz2N11stt43IxNxkaK&#10;IxeEsEq7q16VPFbfEcnxvltOzM23FZs7vMyrk/HtQbmjkLcrVctts9TEpSycVHAG3+fNZ4UoVnoT&#10;+VM6U77p0chUQt4+agseJYKYzHBRoDAlMp6WBkr/yBZeHryx/uzP/oweB0z/R3/0R3TTsptYQ142&#10;Lw+4fHnOchU/j+JW27omHmEtGNkRglhd0XYl72oJZOuN5tTU3Mc/9pnf/M3fZe73D/7gDxjMcE0B&#10;B/KuCt/oV7EdLrXqCmsqOIqNapA7cZg8b6k4/8Tj/376zJNxd3nHyKZN/btj8X7US4FbVslMVISt&#10;1vsJg7cgLM7TZ75PIayM3uV5B63+1E/9FPoiMBy9BBDnv/7X//rv/t2/+8//+T9zCwGAAHYS0QU0&#10;9j//5/8EEfIrfwJ2P/vZz/IrpXGnscL3//k//+cXf/EXQUsAOJ5uIC+lCfai/wFXvelNbwLmSsnS&#10;3+7evfv/+//+PyAR+4D/fuEXfgGoRAlUhgLZB0j0X/7Lf8EhdWUfdbE7QuaRhDgElv3Wb/0W3Z10&#10;rXSSf//3fw/kAjQLJ8rTIU0TXgCUCcHBn2zn1Oz2n/7TfwIghuwsv77vfe+jknJ2dsMU//Jf/suw&#10;MhiE+oOYhaqU7QA+ullePeC8f/Wv/tX//b//V04k7xp2ADX+h//wH0jZc7FGyYMskPGxxx7jGokL&#10;BMuv/uqvYhmwKdCWK8gF+uu//utvfOMbYeHSOnnHQYlSQ4SpcqyYF0bjd3/3d+WSSYHUlqtJE7gQ&#10;3Bg/+qM/SkrXsEWUfNttt3F7kKOA/THRr/3ar7FCCUIG03BUapBH7KAgPE7WjBVAx0L4s7S0sIqP&#10;RdYJ1IcOh59G21Ct1aulfN1xuVxm4NulilmpJ3LkXl2faOvuyrWlMmk7FlNKDfz2Y8lUMgWc9ZzG&#10;Y089SfLZGzZsfuXo6tjyzOzYEWtNddXerpYWtsZ0Lr0BqQ0IqlU5W7+wFhbqzK2SjlPFbA9iKb3N&#10;K3tnji836kFXeybWmzQTyq1TTVyLU8IlQsaWSuUCWtjK6RpCgvpipqN/ay2TXrK8Bn08UkS3psRi&#10;8L1eUK82APnxVMYigFYp7pZM8i21m92rulev6R6NF2zt2LJ2pqmdqV07n+AijdXH6pfFCO7UsjFe&#10;qRw7XT36dKe9FOta1DLjWmJSsyZ1e8qMTSWSM0l7ImmO58ypTnPWGlvQJ87Wjp1afurI/OOHlvad&#10;qB8Z945NJRZTWtlifKTVtPLRyvT+Sa9ktGf6kt02UzJI0lp+LgFxf2vNRrXeMAn4VnfBkQz1eOcz&#10;6QB5gHwJvy5GxjxBPFo85zxTKhxHK4jBymAdYbwO+ho0taC95cnl5lTTmDZi83bayWRr2QtqYZWv&#10;4TNTvSFnpqQRMTVHUneatCDeTmzloGo1asQJIXJsa14s1AyEcFY6l/OwnWBW6YxkhW96GSqMkIBf&#10;V8aFDYtihVMIqSAbpZtmgS2gb4LEpSiwr+iU5MV2Xk0u1qtelu0RhH1uM6r3W2uGEwSmrqNOXCcm&#10;ClUeOBT/rUsFG4H/YjeyqX/4h3+84cbrQQPc5PAd/Cavk2tQS+C1FBbysVXSkcriwqGnnrj7+L6/&#10;bLO0baPbto7stu2eoEpWn7oRxxG0BWHPBeJRXsM8aWjhl79PhQRhb8CKBOPjPoHYgw4E80GcMUuD&#10;3Oj222+HkMMPBwSDwPrnfu7nALvokUBjcGogG0ChwCOhRbnTKI0uF9IO9AN+ZR8GVNIFsQPHsgNg&#10;iwIpAeDFqcHE0L0QsXDA/Eq3xrCcnX/sx36M+lA4NeF+houFMRXM99z9RsiY0tEJjqSTpBq/8Ru/&#10;8drXvhb+9aGHHiJA/qte9aq9e/dSJc7CCmQkhbMDhCh0prSRBbQt5pK+lDpQGXJAsgJ0e/Ob30zn&#10;KQCRX2kCzYfShqal/pwUO0Dc0lETJIcDMSYvF2A05CvGwcKYgojd/AmUD0mE87oFeYQhX3h5cTp6&#10;eyJ88wqDlAExcyAKMYApMWeA+6Bb0DAXDsaUVxhjA5RFsBX8RDIrWsS0mxiQYuWSYQQuGS9Eru87&#10;3vEOcltSE5HY0iIWmkNQdpArp+CNSfMZHohgicPZAXaZhnMsVBFNxshUkswDOvODIHoaTw0wmaj0&#10;1JCiJfF3vaCh5pQ84n+gd8X7RKstpJraSDw5WCpkjx41ZhaNdWtyr3llsH5bvKPNyyRrlunFEE+A&#10;ZGOpWBI4W1ya/y//67996vOf/4XXv/m3bntF4tijT33zk8btMze99zssrBuYltepzSVm71u+IAur&#10;OemGVo6r2zgdlGy93FF60nn6oxP+aSO7x17ztu62PZYXLxgaIzOiY9LDXNpyMRZ24ZvLj3yqXDje&#10;u3HPu4ojg1NtRj2VCsDTjaKdSAUGLbWDejOjGcPtHWnT7H+qmT9wunDwLCxhaqi3c+1gNp3wK2Xd&#10;6LhghS4RaV+qxPfSjHAZ934Gbp1f5KW62V2sSoFeZ8bcqy36Y4f6YstW+4KWWfDcBQhEpSTB206R&#10;tCbuWj7B3+hkisMofKr1eKWWaDhJ3c4lUm3xZDrTc12jL+Ot6vTi5tyZ8cNPH5irFhMDXe3Xtalu&#10;jHIs3An9htt0fJ4GX3dU8p14Kt7w6sRjTefSiMWf2vfURz/6cZ5AnnOeQJ4psBrPZEhn0gpF6T4z&#10;k06vp7y+lEOXqy0EA8WB9UsbVk0N9dcH+uf7LsjCKnc0iB8lGoeAbr07W+pehA11S1uMleqj5fht&#10;gbOrkR+oVHO+g1Z4hSKKmoikKVzk1xBQ8qf4VcgOVJWuH26DGTe6Y5pDpxMKCeQoma4RiMwhQsXJ&#10;C4Cu8J577vmP//E/0m3BMdARwxOwwk+hjCk8+2W8655dVARhnwfCMu5XlxPmlZtBhfOolNTHsrVs&#10;m/omuGmtXkwmMt/85n2vueMHfvf3fgNChevOIpo5BXJbN/ZLeh2vtMJdIkkGMQhrOhvNLc3MkHr8&#10;njNjj/Xpy6sHt64Z2J5K95BvRGuUSSTJ65Q5FIUS5L3EM8JhMXKTl06efez7UkggAk2ZnBHC8r77&#10;7vud3/mdX/7lX2ZiGiz7l3/5l+AN/gSjQJ3CRwKY/tk/+2dQdPQ53FqgFpkZZ5GuBpQmM9d0rSAz&#10;yofyBJnJBDQUXdi9/K//9b8gL7lR//k//+eICiARORewFaoOvMjZgbZAPSQHHAJnCUqDz4OIBWg+&#10;73hM7nYR2srOFAj45ix0dFQeDpUWwYYyC6/Sz8/PA/4AZIBRQBicMfiVEkQpK8yiuGGFsxnf/OY3&#10;gaegMihnah7e/GGX+653vQtUChUKjIPR/OAHPwjWvPvuu8XstIvDsSSaH8pn53/8x39EbPDbv/3b&#10;4ObnfpRCsQH1/8IXvgBehAMGjsNHYD0gsgwPdu3aRTnvfve7aTv8LsMDKVZIE1ZkyBEKjTALU/9g&#10;XMoE4IYkvUxIYkbmdv7bf/tvmA58T0MwJuNkLplQqwBWoD+V+Yd/+AcO+cM//EOuL8Caa6fmDVf2&#10;PjKaoUT4VyJhAl15UxLqrlEhTiZcDypls2yZBfSgbR25rr5cIl2fXxzbv98vVbVaw3Bc3n6WKoA3&#10;vXI7ad1zFnpdNvC/ugHVXy2hzyXN9jPUt1tHoAnG+6armt1hr7slm3N6JvY3Jo8veFXoV1s34xr7&#10;Xb4F+UrMpsNRsuh6vUHIMaVBqdVpI3GRmtWaU8P7zcCJZqpUOlPIB9nB9t51HZne4Vz3gGU2Th2u&#10;HHjYPfxY9eQDF/xUTj1wSZ+LlXOlbb9Yo8onH7gsn9iRw87hJ7zZQ9nUAvjVjU8EqVktOR+YJc3O&#10;a9pMszHlOuOaOWPEFnR93slO6O3z2Z7aqlXWhuHcuq5Un+FlywXr5KGlR+7d/7l/fORjfzP9yLfa&#10;K/OrzHpHc9k8sxgbX07PVNoW67mFenqumpytZOZrhGct5yuVQoW3F+/9Ur7kNbze7l6eTyAaRCzD&#10;R6RC3CT0Jnyr4MqtKB+tG+fcwp90W4qRrUDswvCqOF9qGH7x+1YNsdROCsV6BrIe1OOuz+ykbye9&#10;eEelyzhr1481G2OOtmQmm6qP4I4VXZCMS8WfTPpN6WjCHcIJqdZDeW6R+TLZWYBpuMiforWSYb2U&#10;JtNh/CphYplrpstmhExXy9SezKCJXCE80eV7UqOSXogFVBpUn7DeTq3uFpa144e1e7/W/OzHlg48&#10;fabO5WqpPxKJFBIaGBfgLq8xXooyXydjHva41vCruns1EkMqXy7g1ez08Ycf+Nzhg3dnM7Ov2PGq&#10;bWtuSMUHvEojcJa1WMWylXhAPTLPKImeefF9P+N+kZfISDjENDB2dAUMboFcAFa4SfAWOwD1fuVX&#10;foWuiUlq4BEA7n/8j/8hIEE6GUGK4r3EZDR0JugWXMiBosIXIMg+FAgHiRqV3pjJH/ocQCRHwSwC&#10;vwTmTk9PUzF+FYzFTBFnCWeZpLbPschsOCcKwa6AKGhCBKP/5t/8G/o6xAzUjd2Aa+A2VkjouH//&#10;fnaDV5YOk1oJcqVWfEs8LNE2gICB2tCZ4FfphKVW8twBXlmHtOZA0DyW5E8An+zA64bDQfYwDuyA&#10;NeiB+YkCCXT4HO0KyQjZBw0uLzU0AwBKptT+/M//HLTK2eFT2c7OvL/geqkAiJz9xSyK9mkt8hYR&#10;3oT6Qxtj/zDM4kq+gx1A+VQbloTuhUsmDsRcXykNy3BXQA/BucorRqTAMMGUaXZ0dfISHR4ZBp7H&#10;k8lWEHauK/50cV5JjXqDKhbyed6AmB11fyUwc0Yy51tpO611dc5qLjMo7dNz61N6tjNRak/NK7cX&#10;K46DDDFl407Ms4rN6gNPPHLi0LGbN2+7ZfOGYHl65uh+faQ6dFM/CWaJgqBekQQ/cBASJMtny4sn&#10;m4Fr9G7tTK32OdogaDvUmh1TPpxQBkaDuHu80Zt6M1itJeYL+XFfm7KGei1jRPNxqUMx36zrMeVt&#10;3soqQCQrehpwpoZv+sVws0o+YKgoYuodrAKFwuElvEZQPV2aPuY28qlM17paNlVMBGV8ejRczHh5&#10;E2gMBYHjM9q0Tb+pmY7VH4y6tfTS3Gwqd7J3Feqfx1PJE+ncGTMxmcpOJDLjVuqslRm3c1NmZkJL&#10;jqWTY/HU2Wd/YunxWOrssz92eiyWPvvsT5z9L7z9bDx9gc/FyrlgIS9g4wUbxcYXUNQFD7GSY9nM&#10;ZFtqJp5aCGILml3Ug7qKp6iCA3O1Wx77TN2pKDYw/FxUzzZ56ZJbLq/b4NqzVuK0mTpVSZ7IZE71&#10;Jcf67LNt5mR7otht1Nqry3almV7IJycL8fFqYiZI5lOJanus2tFf7O9qdiYbqaChqahYgVMixYbl&#10;x+wkPSOdhfSY9Bc8bKxLfgSefFZkXQCli0hX6RSsZJDN1HPZUra9mks24tl6m4rQo4IPqPu39ZFX&#10;n/rToH0BYyflZanjaMkdrUESk222wYjRLesuz6cVEN2r6YOM0bJD+3h0JzwDyGhxgl3pJLJSYyCd&#10;jsDQkEzlWaAJTBuxhdkclpWUW9iDK/D9jJbgnJK+BWTpVWkyfTcdECUzT6dEFyvCETwv4fHc75Lv&#10;5tdrEF1d0Cz0U60gFVVNL+FVRMiBWoAoRltY9qYmjbHT1re+aX7ms95HP2l89NPBk0fT20YrW7fn&#10;4mkckIjbnWAy4o//5E8PHHry3/7pv4MekzskpD9Ct+7v5oo89z7AEIhgT0OVq7xzWzsjaFAviEsq&#10;vCVVPRcZ+kWt8CpQHlbK0feZB1FVCWIHxQUzIhPj9z788H+Yn7h7XVfX9UO393Sua4kyKsS3U7u4&#10;ts7TqjQE6r2iHnkebtUS8KuhO+5U6dRcfTLZuXHVwJ0khvadpqF6q2fOxa4qbrUE1uacyu9JmtOK&#10;pBLK5SB1kDsx6SRdBf83W2cxiENNlmjIHaWIwlWALsQjRQqk+6XZ85KMz85CrckwWB5ziDQkKAyE&#10;WIHJg4tliCuPJzcSHjwf/ehH+QloQucJqyfIL5z4lk6G7gWsA4MLTcA+TGEDJUNCVErDmQnUBYBD&#10;0Dk2NgZTyEYEpjj80DODloBl3LEIbfEegx2kVnRQ/MqecksLTrpYk2XmYeVuQPP//t//OwgPqpVv&#10;JtN/8id/MuxFWaGGCDcBuNSKyf1Wb35u7kLKCSMY8Ccl/O///b95R+DsJRoJYbKlVnzjGgUiZABA&#10;nf/f//f//df/+l9jqw984APwyljj8ccfxzsKtIp5sSp6ANhNunHcaoU6veAik2NyLmkdYwBGAkgU&#10;QID8yiy9TNRL5bEkzC6m5qUA2OUSS0ZxVvhV4gywIlpY7ANdyrWgRVCnbJHxibSIBfc1fPgAuJDx&#10;lAlhzImg5BES8CtvVdy5uHPw32If3kcw2aBYiOe3v/3tZld3D9m0hoaHeN/E4wS2BE6q247HVnR7&#10;wicJea5IZlhVRKM+72wDR+0U4TSLFS8PgHDNzna7r19PZRWs4/UOiI2Zcd+ue00SzJ48cvyWLTtu&#10;W7dWnz07c/RpbaQ8dANxYUtElVW6eEhN4rJXY5XxytIpIKyKC5siLmwIYdX0KRHFJIEQt7ZtariB&#10;mVktU50lM1Y9MJ32dSm9E41ug+us2ewsPYVoCJ8RuFyE+hW8QLcsbtxqttZPenW9qeLCOqgnMl0b&#10;0MIW4zpgwTDiQFylRlb4AkDLZbMINs+nozkQlL3y3Kl0cry9d0GPLcSSdT1etXM1M1U1EziD5a1Y&#10;MRYv8bEJp5Qq28kLfioX3B5LlC/4sZMX3t9OlC/4uVg5V8t2M1E0EiU9XtThXE1AZFm3mhr6VZzd&#10;pRsXDHjudgnMRN2w6rpR03RcK0qamdfsgh4rJNJ+PFZMxkvZZLMdhbVtZU0+ZqKSbXOsnBPPuIm4&#10;k7Kacb1u61WjXlcO9aTtaGiNmlaveaQAQS3OM4KjV5VHl8eVYTHDX3gCGTSfw6wtNlSIz1Y30dIF&#10;aGbMjWXqmfZKOxA21Uzm6u2hFvaZTlQF/LpYnEh+weeMOEjckC5qcb1cj1c9y2l2NvFqdk2fnF7g&#10;XIVdDXwd8QY7p0ZV8y8rIiaGfffK7pX+iEYJhKVHYzlv0ubZvaG8rgTIsr8k42USCnxPr4prLeNm&#10;9YA9I7291Ffjpe7/HK+iSy3qqt5f3R5uw7S4FyynAaaKuw1t8mz1/q/Ev/hJ92tfNO6/N7j/vvqT&#10;j1XnZsuprPHWN3pbtqd1NQGFiNM6eWLy/e//5dE1fb/7O78vQS3kXSUc2GUcilg+rvgxS8chuJXS&#10;sIVwvgMfpSNfMSXA20qB1Wd9oC5aHcCL/7TQZytLJKNBSA7FhRAv3SDJ8/SZsc8dOvh31fyx9SOr&#10;r9t6Q1/fsBo3q5jYKiy2ikvJm5pJQSW2JwoBKwF5ZWFkMKxGEzWnsFjN1/Nd/detGX1V6zQNlfVA&#10;NRwH5lYXAeJVAQ9IUVnno5InKHNIuonWwk4KdTBuh6Bp5bhsZX1RPQZvMd5JWln3E8jjCS/IPkzf&#10;aGaJYclLej8L9JROhl5R8AOkHQwiGBR0goMRPWTYBdHPMMUMeqPfAHoyhy5jJPrMUKQkBQJeQXh0&#10;I+AhJFvygMvpBKIASYkSQJ+Digm0CnuHionJdMAW+wCVcA+CKIXKJbLBhz/8YUhfZqiRHFAahwv0&#10;vFi/ISPwcKhPgTJJhZqW1oH5EJJxOjjdcKzOPoBOsCYvBeamUCxIEAahJ1mEqsQC7EDhsNRf/OIX&#10;gZsURZ0l2ms4v3/8+HG8o4CwNAGLIc+g8u9973tBezC+7EZmxL/4i79A+4sXHdPuYEdgOuAPgE6t&#10;LnbRRTwWEhBiB5A92JEKYBkMCJPN2EPYGWyLWoOzAKPBkTSB+ovjnQBccCMlCPLGMtQKSQCoGgwa&#10;ks0Cc4HXf/qnf0qrKY2Go4IAiwOLie0g0mRALTtw3dEVsAOInKYxTsDOMLU8cK2nQOFWiRZ5LtEd&#10;t07IG4VsDe1kFhBsWtDcSb8+xwPZ0902OBRLtS2fGiscPRmbmScIJFGMVMB40/J1W6VGas1m4szd&#10;mghVIdfFXuf6HYGkz7twWvVUt/ZTMkBXi/kgaGO3NXprTzaRmHi4OfFAszHfClVktktP15q94WHm&#10;0zrsUhWy35knhaBSTWl1YedcIEQ1KCyZgGTa6BoJnrmm3qjrSw1zxo1PeYnJIDbl6+OaPqYZZ3Vr&#10;yrSnjNi4YU/YsQnNZLL7Qh/jLDs/+0MA/gt+Lriz2mhe+HOxcq6W7T5Gs8Y1e1KzF3UbLl8x+YqJ&#10;IHxqSEW0mHXCn/HxPYZhdQVerWUtvgB7j+pAS0LfngnM015w2vdP696k5cwn3HIbE6ZWetjKDFu5&#10;QaOtN8i2NdNpcGk+1pyvOQu15lK9vlwrL5XzS4WFhfnZuXkeFuYxmOmAo6LLYOaFwWvYq/I0CRsh&#10;3YQaIz4zO6/6eAmZyvvru3oSzn9UuL15xyV5GuoJe97WTgXBkcDL+1pVI1oYsLkV21bdvC66vGeW&#10;UAYgbxHRJLXq9Z1FtsiUkJxVavgc9ZRywv3paAjCgvcG/ASjdnpeKUdeOYyNn/e5j3a4LBYItAox&#10;X1QwOT9h+gnQFECpslg8frT6wL2lL3y+ed+D+pmJRMNLDK7qvfMNydG1OcPWKtVlxYrqUGjHkE/9&#10;zm9/QAIPCbkid0I4y3lZ6knY0BaLKWlqmjWnUnGcclPDK+rcJ3BhOMI/Sdh4wU/Da16WT7WOK2fQ&#10;hB31G02/6gQkrWyoWD1N7ezYg0cPf2R57ts9mdSGVTd25ra5fpbpQpWoUo+7Bp8EH89I+GZSrZjn&#10;/nRbKyqRpJEguF+MtHtG0/WKfsBgmOiRbpnxsGtVmiafqmM2fcvVko6WaQQpFPkNzOLWqk6t2mR/&#10;9V5VFC0cEunZMRpXh9DVvtOgy2Noq/Av52rlOCckJROz6JsVJfuSLzInzmlEAAB+ApMBSlhgQPlT&#10;pv6lrwDOykw089QMdOXdSgmhFxc/iRIJmAifR5cCdBOMG0oO6HlgEJivBxWxAuspXlxIQpl2l8qA&#10;hIDRdM5gXJJ0gGjhYpn9l3AEzxZNnWcmxe61xm8CzkQpQVtAkGBlng4km5xLuEz2pFHsBjMKxiX+&#10;F7CMlvJTKMUReCpWknNRPfAf1UbqIHvKGSV2FQWCCOEFaAjYDlIZ8P0zP/Mz0qPSRlwXkEagH6Bp&#10;WABzATFRmiJgCLvlC157ziVjUXaTnplHW7hVqFMJjMjbTZ56HD+gTplY+/Vf/3U5tXi2CTzlT5Cu&#10;jD1Yp5I0CvcvFjm1sLbysuBasAPfXDWuCHsi5EVVDJCVsQSmg0ah4awAYbm++Ml96EMf4i5SL8/u&#10;nu5qrTo8NDw4OIARW6dUbyzmPikxHD9xSqkoQ2/mGmtaUFJPsZuz491WMsNDuzDFW5pMB+2dXTEi&#10;XDBS55LYic54iq7koccfPXHk2I0bt960esSYm8ifOeauyg/f2I2QAL+cVrYSvGaSQcWujFcvzMKq&#10;hrfuCgbF5+ZRQCe+YwfJZJu2bE4fLzdKWntHEl/yVuDPitpXplrO4XTgDG24sNLloizsWXficKM6&#10;n0p3blDzvQmTiASGHifOH6E3AbD4pSuOC28Z37R9Y3Vim1GqlycPZWMnOzpmAqLetvxvRMf/HWpQ&#10;sqAyQub+bDXqvM+lg+0L3paXGpjhwoVciVuFhWilBSaLkJqTZ4DS6l5aRv6n9lMxXGXaDaICHNm6&#10;xen3UbSB7Ih8rO4Q3u7MDLbruBUapILMEidY41WkJ+p6qhokan6s4Zu8Pwh7UTeaZa1a9EoFt1hq&#10;lqtopKt1HhCJ5AKElUgxcJBsEdjKEySDznOzJ636hyxsR7W9s9aecdOZau5SWVgVIhZnLM02PRMu&#10;hoJ5J5a6i/R+XozwxYBYctapqQ5GfswjCiRVlI8g52dQqQDZ1sTOuRWJQM6UDVvC7FzPjbMFqUvn&#10;Jb4FkK8UwguDWUKEBAzopR8U+uGlvrVe2Kjgpa7Vy1++SqWsJUjmoR4ZJT9Rg7tsNpXqiy0uJ09O&#10;FEv1Gg6oqFM2bXHe9I7Gq29KsgcvBJ6Saq358Y9/ilA7TODydgSCCIEk9094C12WRvleaXkuOXlG&#10;OzuuTc4Ek9Pa7Jw9v6DPTBqzMwZBt1d+pqeN2WljZtp89md6iu2X4bOwYMzOBlNTzalJe2YyNT8X&#10;W1iqLxTmJk597eCTX5g/faAvPrSh81UJf3NxOZZfdhfnm8tLfn4pWF4O8ssB8mK+88ua2sj6UlDI&#10;66yzvVQw5ueas3OHZyvlkrO5XLpheio9O2POL8SnZ43JufzcvDe3aMwvGjNz2vScNjOvzy5Y81P2&#10;3Iz6qCbPaLMzgfqeNebmTAQhrM/MatMz/swMNolPngVC0bXFkgnVmbWmGVuRwBSX9NI+esIaCvCS&#10;fgC8hX8Vk8LM/sPCKqeYZ2aTuYW4r4BEQA5EsUA9GfPLDqLml2lu/kRyCmMHrQhTy59y+7GD9K5g&#10;HXy8wJRM5cN30gMT+oCuWEVfamX/ohogIQAroBPnLVysCGsA7hToJmeRbvCC9zOnA0lLx8VulMmp&#10;mawHUQGtAK8ASpGcsicNF7UrYVbRU8GV4oUmOIqFc3GsnJQ/hW9mBu/v/u7veINQK4nkILCSRQA9&#10;CBVDgQUhoWFqQfPAdKhNTs2JwILEtKKZcK7YGZDHsIHZebgVShDFxcWeU2oScsMyUiWSA0QvJRAH&#10;GpOKTSiEJohcAesBysMDBb9KhUXaq16rpvmxj30M8oJLxsBD3oD8JHiaFehk2A2MBnJlWMLYA4oX&#10;UQAMK+0FrHPJaCayAa4a8gluD1okl0wNFTZt2ULoR8iSvXv3hKkNuGmK+QKksYRekzZzYqzMnzVy&#10;CtFY3LFNY3s6t1NLdhca2rHHKvVGx+o1q19xm7Zh/UIuV0pnvUS6L5GeLsz9t7/8X1/7/D0/e+cb&#10;f/7GvakTT5x94G77NUs3/eImbf20b+ShNnUjZtQ7/Pn03APzx79S8uv29nes77rDc+ITFjnhmSBu&#10;1eEZzpipE+4gxfTqQbtWT5cecA98ZK5yornp9r7hd6adHSU7XlZjeQalLVO1QK9KQkO6xAteQoGw&#10;HvlGmSYiGqhLLoLOZt4o3lt9+JPFxcNdA5t+sDA0ON1uFsCrxMpPGG3JFGFF4QNALgmbMUgs6ZrX&#10;a69qnJibeuCzQ9lHhlef9punDFSTgAejFYK0pYFoWbOFv9Rc0YUhdSsF6mVYLkZwX57SL0MFX2AR&#10;ZspiWBBAaCJL43oxcYYKVunWVIBGNTj4jlCMaTwuKs6AwFzTw/JqvNkCqNwNTdOOkQOZ1OUo0bq8&#10;Wle9jD8/SejaYFNcLdXUcw29rYpeJYgDYeu4DdhuKVbPx4tLVqFklWpWldtFyeVasZ2hG3kC6UmZ&#10;dqHfhFFgO/043zLuFDLAJngRzEhgp+uZvnzfmvnVaxdHe6vdfQtDKiKBp1IbnLvbuSsJcaTadYFF&#10;iebU0Iyenttba5pOua1YzZTG9p4KRuL1NX6prdgwS+gICL9gEUmBmZPWaJvegdqKO4VsEZI4HIvz&#10;p0QkALuwjipL4sJKJS42oF/Z9cu0FDvT7eK1ylwSan1miJiTghKQuOLPTQy8wJtjxWERhD3Xe9MV&#10;MgnBPQ3XY1S9Zk3HqUG3Hz6ofezvm1/7+sL0grc03W400m/+4ca//KBz06Ycs2heUCbloh/Yr7j1&#10;tclk6gtf/Pzf/M1fMRvIdZT3kLwX5FX04i8WJSxWtEe+pj12LzkCtHjG020ecqUO9Rrgbhn1tW6/&#10;1v+K+rhIR4Zi5rIsin1Q49ya7nfaKCrgMVPjQfLJjP+fyjOVZK19Xeeu/raN0Dllt6DFcPB6Rsba&#10;qu25KoMdecepUbaaHId6ogtSk61V4ks/PtWsFZwf1N2f09y4ehsg+VASAChJ23XMWlXDXaehpK0E&#10;kdbSBvyWlslq5NRRqiA1w8kUC++tFNI94UGosPIA8exqWct1eJu2mne8Tuvqpk/hYqmRq7LbZbHO&#10;8xUiibh4BmX6HpxKx8izz6w6GGVlwAH6GeALEJY9ceuhk4RrxLsLto+OlJ4H1AKmAa7JNDoO6cBB&#10;zr8yIS0ADvxHCAJQDkEGKB/whPYUESfqSShD0BJT0pzr3/7bf0vnLG6s4gYgcJM/QxB2wcYJVuYn&#10;oYQ5BTP7RDBliA7xST9JyVQs9HTkFKBSejxEpchhwZ1yUno/BLuAUQxCNwsWJNoUNWEfImozyP/b&#10;v/3blbEIpMvFz4mGwymAhmkjGwGXyAbA67QL/AZ+ZZyJBBZtrsDfEI4/d7ukfOktRY7MNzX5/d//&#10;fThsIgCIfIhWSwgwIqNRE64FgQvYTqPYyGiByoAbaT4AGjRPE7iOhKaBW8VFjzHDue7omVTn3BLg&#10;e0wBfqUVVJiaE/eX8QkBIoC8uEfTNDoZjIz/ljDfIUpWTnU9vT34bK1Zs3p0ZDSTVlyxagbsVCtJ&#10;JnuH/RQXDzZlcXFhdmZ2fm5huVBQznD5YnEpP7e45DQK5WLZrjq26+UrpbPLC9PEvFwuzM/On54c&#10;e+rpfZNjE6vbuwcRs8+M1abHklv8QbSwHSVfh9LlpBBIJJi9KAsLZSm69hbWPOfi0uqnElq8qWUC&#10;o+ZXDzdrk81YZyy7LqGSJioJEnu7Ktepwi2ShObSWNj6WYe4sJW5VLZ7Y6MtV0maaGF1I878jJLi&#10;MsiwAQaEB03nYun2VLZL7/TyTZKupLVae9JulmNatcMod2h6p19vc+s5t5FzGm3NBvHL2j23wwc2&#10;eZ0X/Phe52X4uJ3+hT6c8TIU/r0rpF5JOvWM76YNPUEqYx2dJw7CXGtJ5dt6ItUgJ2DkEFefZlzz&#10;CdHSZuidRkDbO1ynzWnkrOag3+ioFFNEomr63WU3U2haVd2edMy8oRVss5K0aym7mbHcjBFktFp3&#10;4LYFbnvgtWkGc605O51L5nKZBCGQbZsnVpxd6CXp0UQPyhSM+JwqR82WP778y/2I5MV27HQt3V5u&#10;a6+2pRpJ5c7FM8fnO/qa59bCKrc1EC6vRQ4huQf3PUJ0HGIMzfYSWtNu1v1K00WOJmldFeZYCRxF&#10;LSBkhizyyPMdsrCsiztXSAlc7OUlgEYKlEE534yw+ZYpPMbT9LBwsQLoX2qI+VKX/3wv8SvldxV5&#10;GwcBXr5MLPOkmNlCxXrk0frHP6xPTzQ2be7avasNf8iU0Xzta1Ove308ZsB7KXKL26FYKL3//b9S&#10;r9UWl5Z+4AfuAoJgVZlYkPfFZTTyUycrX/hU/SufQ6JTzGQKhpuvLi7UluecaqNZKTl8qiVWmuVS&#10;o1xsVgpuueBULvBp8uvl+JQW883KPKFn8IFwKtbSwvHxiU+fOvPxnuBbQ5k1I9kbE81VjYLrNgue&#10;s+zWi14NR806H59PrcFH/VlTH7VeQ5dAfHV+bQCaGqVyVT+xVCsViqvqhY3NYqxZXKwXl+vlBb+U&#10;rEPWzjizZ6pTpwpzY6WlqUZh1vMrZ91aSXerhlvx69Rtmf0bJVaq9VIRPX69stCoLgbQTIXG/OTS&#10;vgNBpVLbel2yo6ehwtcqBl7pZV+QZOmSb2YZHjOkB5dIDCxINUAqUIYhsUAiQYQIHFE60lvC1dFd&#10;0DMgtQS10F3AbtJvAEDpNNCtAnfgIHH5ZzcZIYtAkxXwENpWuEnRfVIIw2aKpfMBVoKDmYZmbl2Y&#10;POojQFMWKQpkuTJ/4bMbzD0vs/mAVw6X6GDIapGcovUk3gKEKOiNA4Xy5NSwlSBLgDgoDeAuG+EN&#10;gYaIcTGI+PVTQ94U4Dl+knC5UjGQGKVxXtaB4DQBrTD1p//kWM5LHQDBuMcBYVEJA/rZgWgG0o3L&#10;sxnKLS52CaWjll/likAtE9ILhA2Vi8WkEHmRcRVQ2VJnBM3ASgnOIJJWhhCQ3OLCSytgcOBxv/71&#10;r0OacslERyv8tBgcHwkOgUIlzBlvTxAmow4oD36SwGfImrmCd9xxB6x5WDfqINJh9QbZvHVLIV94&#10;1atfdfNNN7e1t2F3caDmqcJ2wufLwmWj0hOT4/mF5XKpqhyf4kZSR6HjpOrOmqC8zrN2Jtp6OjsW&#10;OlKn2tILuQ4nmXXMVCWoP35o38lDx185uvGu/p4Ntdnkwum2Nzd2/cJ6bc24py8rttSMmY1OxcLe&#10;P3dBFlZliWkFwlRhOVXsAAVoFSh1dM/O8KLW9jemP1o9+W03vTW248d7/Z1uIqnpCVTwZZVyRobw&#10;6gV/4USvF2dhyc5VmD/UObDxTaXRodnOWEmJr7OElCeLQ9I0YqlEPJeLW8msluy0Mt1Ob+Owc+IL&#10;96Yrx1YP1EyvkkD7X6+nbSU5UL61JqperaESOypS2HAuTCNcLK7qd7jFf3ozXixx68VYCsUJXM0L&#10;XSOGtGzm68vxxJJhLWjGIo4L0JvPiKC5SZg2BbkqfwrdGWitEx4o5biJpmvhlY0bVIE8tQbDH48Y&#10;HG7MWqxVWM+0twdtHYi5NdK0xlNcY+gX/ExgUsrQQnBC8cAl0Yzlwr8qzwnDL9WU25Z0GYBXnjqJ&#10;5MxYHw4A0MZjJWNCeaaU0k+pp/EbS3YtdI3MDI3ODXeXOweWWtm5LoGFVYG10Daoo1rQvWo3KrFi&#10;M1MsDDUWtpWL6/OltsWGVTTjNmMt5hSFgpWJPCFfqTO9p3gVsIQQlp4RYmMlCyv9DvtfjD2V+WXp&#10;c8XpQV5jxHmhr2cgzkwiVATdN1GshSR4SW/Dy4iuXtJ6vtSFM1+hcn6ri8fcGy642je+pn3mk7PT&#10;p+J7bs298e1Ge5t231e0qVPuza+0XvVGNxOzYI+y2UzTqcfs2Kc/85nFhWXgBa8Z7pOVXAjroWbx&#10;xbfiq481P/Y/yscerd1+u/f6N7odyXpjmZyLdr01e6BoiFbH1dLCtJSIFzmlCPIuwxJYrVzRMDP1&#10;xfypsel7z0x/ZT6/b4tt3rDzB9YM3OQSnrpRjsUdIueoHgCR6z9Rb4mjxLkJfKGEREqEKJU37ITz&#10;wFhlysi8aVX3Lyb1NsvP81i66oWF+IdJarPW0OtN5pXURAl0dEY3Y3E/jrDWagY+Y1WmDFFSWQEv&#10;EsgpgrIHtUAnSGquXomPncn/1Revy3XM/j8f6NtxHQlZkEwRTIH5yYz90uevFf0A7CO+8BCoUHoM&#10;fggNC2RBQMlEuXh2YgQoTEhWVmBMYTHlqkG4ohlg3AtWYx4ciAYCASQB4+AgkYpiSQAJs8yANuAO&#10;GJEZMKhB8BZ/0rfQCRN3FtcfuhqoWcz+J3/yJyAz6sNMgswChXeIqGDDOf3vRuMEVqN8ECfUo4SV&#10;/eM//mMawkY6fNpOZwhvCqdI7wcRS6cnsXKl/wTKQ1sCQ+lmQXjAODpbWFWgMFNVkpgKKgQUzv6o&#10;Xak/UlEgHdEVEKeC9kDGmAIjcEZoZlAjpClWJf5rWAFpkXSzNFmw/gUX0QOwYHBqwrwZZVINhMJC&#10;eMsCVIV5xZ504yhD8ACRfh6LcSEA5RiEFkGgQi2jCuCSISGTiBBCarAPFxcFAgCXqwNHi2MWF5Tq&#10;8ScRdvkVwIpfF1u4VWgph1MTrBf2NiGpDITdStQsSr/lllvb29s4ppVMSEWt5BaUysmDx0+8m0+f&#10;PV1eyJcXSw1+ApYhGa+UjFo9V6m+OpO8I9nZbhqTce1YG0GkMmUDv/Fkw/ROTY2NHx/b0d5zWzZ9&#10;vVkdcJeGfjJ+3XvWa6NnPX2JaVziUxmNzmA+PXsRCAt7AJuK5NE0bCAs88fKSYvQnIRQMDvcipfI&#10;O9qjmSc+XJxbbGx9TTz7053prBFL46XOE4sfeou7RTR5ESX7xSBs6b7Ggx9bnj3QMbDpTaWRofnu&#10;eCUWt+ycmdRTpoViOZlJxbIZGK9MkOiChrPamofNgx9/UJ85tnbAQJrbHs8SHLx6aoFOK5ZOJdqy&#10;ejLhQjorHYRh1S7MCuP2esElgrBilhiutm7RcWYDfcKKTcZTM3ZySbOrKtSATKcpiSuzafHAi9HF&#10;+4WtzSZaqFizmQm0djvWmUi0g+mWeoZMXgiJmJO0pqqL+87sX6gvdg10dm1oZ7DBbB8RyLlwKi6b&#10;enqUu68ZswyYXwKq4VnMvYs/MOnSDZV+RhJbAweZXWLwTR8Hc4mWSPojnix+5Tlq4TylaADCxkqJ&#10;zvmOVZODwzODncWOvoVVlwphecF5gGqkOK15ilrMaSSqptuY7S9Mb1subS9We5eqVsG3CSGrUubR&#10;19BJCWANSQi8KGQwLbhWoCdMA/0REJbHHw4jFBI8B4QNIeOzGVa6bLgWmBhOxFvkX/yLf4EDRARh&#10;LwPM+m6KwH9B51lQMVcKNeMrXyl++mPOyaNdt96q/chPadfvJXJWafpMrrSQbOvyekfnEroKM4mM&#10;2o5BtaobC3IjHv8n778QyF5GNv2r92qf+Qtt/mTxrW9fftvb5+M8zgsxzerSrEJrKu2ZyQk1x9KK&#10;RfCSL3g/tfOqadaPTi7cc2b6G5PTJ4qFWvfSxt17dm7YvBqvYq1ZwVLAThV9QM0CrWAHpIbyrSYP&#10;xR2jxYLaFuFMTs9PHV1+qnvNXXt2/HKLBpzTrJTWcDSb60VgddpOV0ex9DPKX0uvZjVmnEwiduGK&#10;AiBlxJ7WdNiaeZViELziVzVIknSHVrRPHpv/9599XaF4+ld/e82u3R7eGpzWxXFE73ipCQzYNYg6&#10;JsrBcEArHnYQHnwhika+oUgBYWA7kAowDuBFJ8NdhGcVu+GsIwBFQDBWYQWqEkSFaz+9KEynJEHk&#10;DoSjpRv5vd/7PZg/zojGAF6QLfwKdwuJCMYi4BQbYYIR0VIydWBmHIwl4xyZTFBDotYMksxTX2zo&#10;yyFAbbSbLDDE9PNgJ5hdmGDAKxQps3BUDxkDDCXIFT8qgCZ9KZ0n1YAfpeOVTo9TCDnIr3zj+8+8&#10;PK1gHSKZLhcgyLloEfAdcA94FXvCsAoHzCQ7kAxzISCmAiBp+EveOGgSOK+4YUhDZNT0HOP51pjw&#10;3JQ7jcLU9NVsARCDj5ENUEneGgw2EIRAdfMThuUK8ms4EhCGldPJ5bv33nvZGdacjcSpBZoLnqRF&#10;0PBkXmCIgnG4PcCyLLwWOTUyCZQkRA6GZQfd0iLOhQXI4AApG/LlnAUiVvnGQc6zBi/NSAVnC96v&#10;EgJdImoJvRxanD+xIGMdcViR9zEL27vr5c269YpkdrXyknFnbOOkESxZ1mznQDWmH5+fGR+b7qg6&#10;uzX3VaZ2Y7c+8guprT+zWlsz7fhLtmG6hB9xO7X55NwDS0e+VIJV3fGujR23w5eRtJOhLUPMiwgA&#10;yB5DnHfHiFlt7px98vMz85/32qfaO37VW7V3QBsoarl57lO0jjHH1vy2wFYZL5+9tFzKqDkUFB0N&#10;w2ClhXXy+vy3Fp74tDd3sHd4x51A2Nn2jmYma8WUOB5yIpFI8uFpiccTMVtF2dpQ27Q0NvmtT37+&#10;1KNPX7d6w4+8+a3xXHZ5bq782BNnHntgdVd2ePf12vqt3uBoRd1ZXhLbAWjo0GIEcFDKWkg1ahH3&#10;LpOY6yXv4i9ygpe4j1SxaQytcvLMzD1f6/bzXVtAbWdds5DT58h/7ATxQM94ftxpqIvJ1Lzd2IQC&#10;pKShvDYb8Uy6Z7B/ZF1330BhXUeiqy3ebvOyOPCNp+/5wt2L1dLIlg3pbef8QEMfLKVLMAzlhMRl&#10;tlXQjVYHoTa2BpeqV+KRke5P/EbJnc1wlr4SlQ88BN0NV5t9pLtUShdiwxWszrmOVVMDnSfb0vPJ&#10;weXRC0JYJAcXNPTFXuKe0VhILc2vWiptI2Z0Fe+uaqpEsK1sqotY67GEYcaTgZECE1h2k3zd6Zia&#10;lZMOQlwQaDh9KA87yn020gp6YdGNPQeEvdjtxiF0snTByOAokKLgD6Acwu6PYiGx5I21clbrRd6/&#10;L5KFfcEIO+wzw/q/yJp8l3ZQjsR4xauRbjnw0mRpY7TnG2XbJYEgIsviTLl531e7/v5/aktztTe8&#10;NfWe9y1IQmAxu7x7nlcu8l1W5gXs9uAj7kf+ypo40nzn68Z+/O3AVsevpQ0Pd4KXtj9spstGo81q&#10;ZgkrQ5A+zWL21vb8pGG26yl3obTv6WOfWFp+pDcdtyu5uZP1xeX5Pbt279y+A5mqgqRqbl6pc9H0&#10;PEer1TuefkMEcZZZrVQOFQ5N5qudfTfduP0n4253C4DWXaDopaJzXmDAWZO4v6Q8SVhZp+75hw/o&#10;f/GF4XKj9z2/pt2yt6o5KddW6bJVLvZWyLKXbgGdANcg4XiigRMExifYJ2gG7o1+gPPSZ7IDEAf8&#10;Sj9JxyIiUcAoi/jps488NYANEAwErUCxsAuSo+DtgIzgNvAfOwvTKXNipJUCE0MigrTAZHIssAyI&#10;xv4vbOhFtBnSnIK5pW7AOJAWcBaqAjQmJiX4PzNOgE6CtspZqDlObOwJWSD7COAThwHiBiB+APPJ&#10;TzKFJd/UlkKgRWiCvF/CGQaKxcOJjFZQuYA8CGb5dfv27WhqW2FSlbo3XJ6jvaHGl/og4YD7lJl6&#10;XmTATfA67y/WESoAPUO4j9oBzS7ok1OIO5rYhG9edhTC/vzJq0SaGUYyIRMv+gSYaSiSsEUyQYEk&#10;misFYQ9PDwMtlYdiRxjNDfPsO1bnzURdGZdwmSXOBafhnsMo8q6V7uyZ97QHqQt+ZTYQwklSXwiE&#10;HTSNEdPcYVrDtXqi3qgY+nzcana2jfcNl+3g+NL8mbHp+EJ5U7l4s9nY06GteU9q68+uCSGsQ/wt&#10;PMEvHcLSe5hWAp8errjdbKvtM8Y/nZ+7r5rcpV339tX2KwwtBaapmB761ZhDMs6L9DAXg7AL9y4+&#10;/il3/mDf6M67amtXz3d2OVnCMOA+1MquEcMhRhFaNgjUUrRWV2xobmziK5/4zFP3PXTjzut/5Vfe&#10;T4yQoFbWHj146JOfqOx/unN4aPTtb7Nfc4cWT2lNRyNjg3huqW6l9VHps5UmP1qeywJqyBHz7z92&#10;4i8/218o5UZTWjBFGApEck3DruqxvG8sNT2yHSQymXQu27dhY6I9m+zuMjraglRSS6bgGDW0JimT&#10;WTUVwkLXnvzKo1/4zOeWq+W12zev2tovXYlAWJlmkp5I5tqV24bCKapLpaMlUhYrkipQfKQgAOiy&#10;IQYYDTPnQt48hpU8Lzy0554m5q14jxWsjtn2/vHe7JFUYia2Kr/68kBY0ykmSgtdS0sjy9VN1caa&#10;OimZq3YlHk8l0gYKGKzHOD9mJ0wLLUSNKM/UvCXSVYv0O8wa0w/QWQuLECaYfWEQljIZYcv4nt6D&#10;zpcJKWEU5EJLzxiSIpfl/n+RwPGqg7AAF0Ql9HKmhbsJnUgajTSjfxRNSK7m5nKf+aj2uU/WE9nC&#10;a9+UfdVrU1vWfMfXG4M/L1tzWS7KcxTy4MPOh//anjzcfMfrxt79wwUIuBaEbSrfpcuyXIS3rekO&#10;z11cze7wTDPFCA+aNpMdvl6dnHnq6OmvLSzs62yz1g+MuEX31JHTU5OXB8IeLBycAsL23nTDjp9K&#10;KAhb0fSGy0DyUgNAQnwQf0TFvUaxlrByLhGYDu/X//KLI98TCAuEoPeDBwUk4CxP7wc7CHgAlNAJ&#10;gBlgK5EHMH0M2AV7gSjoByDRgCKQcNIbSH9L30tfBNuKBJN+gz6Wn4BEdLNgFaL6MwsP8cmsFxPW&#10;dLASA4FeF2UtXRYFUg5yVSQNEuEeZ0Q6ZCog3fWl3lZUiaE4aJVWwAvC/UmiL7p60C1VoiGgOsmj&#10;C4pFkCPUAHwtOwvaEy5AFunxKJPDoTwE59FAul+qxykQ8LAFsCjN57zSS0MxwPWC9jARBDDNFwEu&#10;hgUIijcYP6k31DMJEZ+7PxRUzbVAwAqPjrlAsbCchOUSK8ErcyKV7qpQkGxb4U/PNiNSOjhU9pQr&#10;IsMSrgt0LPgVXhycDSMrsQsEl3NR0N1hKNZRTSAaYcBDi6DVOZEocc87kYKwnABpCAoSoK4EsKBQ&#10;lNHcDTIU4AQyNJf7iUJ5sTHAYmGFK8RRvTFmzI0hIxgtVobLzVjDKTMBO9g9tWGr05aY8p3JhUIw&#10;kx+Ynd5QnFgTFEd+JrYdCLt2RljYFw5hSd0VQ+PYrPPgxrLaUn/xnvLBz083D2tDP5geeHsutQVB&#10;JIN4T4tVi1o9e2EytxWo60Is7NL9y49+orlwqH/93je5mzYs9fS6uTYrjiu7GlW0MjYDBbAP7jm4&#10;eenJzjZEE1/41Ge+/uV7brn11n/9b/9kYHSY0WVyZjH/mS8d+csPL8xNjbz9TZt+9ifiGzdDLaCO&#10;wMDq5cEktVIWnBscSyTbq3d5qauvwn47ev5L4wf+9FM9Y6XhnmzVmY3ZTS3XZ+XatO7OWjaTJwJa&#10;Jhbvbsvw8hn0ku2ZVE+H1hFTITHPxeRiJo7MaoRRV0/GvV/7xuc/89lyo7b9+l1bNmxWfWgrQ7JA&#10;WHm7i/tKa9Qh/U9r8l55HKvt4oHLIkHyEBIwe0XvCXhlmkkSSfPICCAmmgIsbKwUg4XtPt0Z32/Z&#10;E+ZQYc1lgbCu5bsxJx9bnm+bL68tu9e55dFyPlUgxGSyPWaloYIsW89m4lneli7JhPQYnYu4OIhE&#10;lXU6QR520cKKkEDQ7QuAsDRZjqVjwkuDnp0eEHKaKTDJTxhyEoLvXzB2PL+De3Ga7xdcDTlwZYf7&#10;IsH0d9kVtKSXDi8uDUdG0JhOBi62paEWjx1z7/6YdffH1bz0W36m/sZ3Nge6rYR2bvywsvwXxk59&#10;lzV87t0eeKj54b+OTR5pwMK+GxZWa3q1jOk30O9clvIv1i/5QRKtHBP5nIWUPIGR9AkKYuqn5r5x&#10;+vT9c1OPdySsHeuuH+pdMzs1vu/pB2emipeFhT2YP6BY2N6bb9zxk+cgrIGMwGKy+ZLaq+IEeryJ&#10;IHENx0vYOQcIe2i//ldfGv2eQNgwGonM9gpuE4EpTzrroTenbJfOVPWhrQc2lBCsXGcHoWZD8jIs&#10;nN3E0yDUsIrKRdCbVEbAnMCylfW5NDuv8EAFIEm0VFEgyIloTjiDHwZdESwuOFJws9RN2h7aamWr&#10;5R0hxKT0nHJgSE6HD2loBHlJsedKIe9KMvu5n2uODY0jNhFwKctK6bA4PEjd5Ce+ZUQhcDHcWXYI&#10;2x4OSKT8lc2nnjRwJZ0hdwLDHomky/p58mUpxGSkQkEAeUk4G95DnEzMIXVSSK31epO6cpFEjSFG&#10;ab3zzHrcqFngAWOVne4CmDUbxE3NjqzuH+jtGRrIdXR2JlKrYlZvUE82itntWt9u8ETF12qtuC04&#10;Uye1GhEJagsnUPeZfdu7kqNcvRIWUM60FwkyxYSomvpBraXCDzi63QqQGdf9I+bcUtVz/e7+fq0t&#10;7psl36iqAAIX6RnOuXupxAuskspPZefy63ptvD512GsstQ2u3ZEYHvK7Os1MNk6oZssUgwj5ilkE&#10;38STRjG/dOrksSNHDw2ODr72DXems1mH5yup5dKxoLw8cfrI9Ny4lYu1D/cEuTixych07zJfZnCx&#10;JSOq0lYqx69n55y5era0ptZewo9DIAszVpyrLRyb98Fr3W2ljkSlI5PeuSW2cXXyuo2pvVs6b9jU&#10;s2e0c0d/ZmN7arDT7sloWVP5dKmYNRImFY8v7h4igjDhGpwYIwvyQdfwR9YM9fcMtFxHlBOFoCDp&#10;DVEvy+OkhHlqS+ujBtlKSCr7hP2IPCkMrBkf0x0w+mcAKum81cPsE9IcN7F4tpHNFNPmDCpFra3R&#10;cUkRCS7W/9JGHgQbPYzKjBMAVAinoCdIT+voWAB5MBGCAjvOA6PS1/G+PufdJU86nSbfVJXxLawJ&#10;jZKIBNILvwA0hnGEPIBooWTm3XDUYAxMt0MycU70/7P3HgCSXNd5bqXOaXLamc05IScSAAEGkAKz&#10;mCySohIl2ZZESdaz5PTek/zekyVZybJsU4EWRUlUYgYDQABEDou0wObdyTlPz3QOFd5368wWh7sz&#10;4M5igCVsFXobNd3VVbdu3fDf/5zzHxkWpQ7PrxbWNbmsfvBlFHUDrnr+FK89hFVLcT2ntKZQo1B5&#10;mJTGHPj1pZPmFz5nPPD1SnuX9dGf1u5+v9XezNKZEB/luRHM91LwK1hpo2POsRfN3Jx9YPvi4X1K&#10;Bsy1Q6RJlVxdr3y7QDA6OKGS2QvBJ9A14USajWRDzZkfnz323OnPVYqjbYnw3k3btrVuN8x4dnZh&#10;YnIKPayujs6OtnZ/taAWtN+V0Fq7lLIqXq5jX5Z/pjyTq9RjyU2b2q4KuTGVjAQWFc55fQiWZ+br&#10;CZLGRU0hlhFxCQebm9Ff7ONGEtfdovV01QlsJcCVqVSWoa+8Ml/mDPRlhg7fPqkyUUnX5n4F+sg4&#10;yc85RgBlsCrmGIYCIUcDqLQS3cqRcjZRshe0x9jCh6LuJNv5Sfm7ozcfChyUTcqwro0zBG5O4vUk&#10;VxSUxhbgZr4SqlW+DfBoUANBGQKUKSZ1KVXwzo4IeMnlgptS9Il/0QCwSiUL1Rh04Qsq4WVuVipH&#10;ULjUkgAbuUd5IjKGrywDHwrrIWXjyGAMD+6aM/O5IPXAyCZuY/Io5bfBjchJpOrkcoLOpQYu2JYn&#10;JHneQRXIBBaUldNxdpoL8zEwF9RLvBvzsWzsK6+LJOlTzUnHnTStYjpjNjWFEWapVpryhR5d344l&#10;N072NJKymtFImAarpvnlNFeqL10228GpWJopBKuTlJrEtPNGj73pDY09b21zK9rCo5XiUxBfXkEr&#10;Y34Ig1/WuUnBqAp0s1hyJeKJaFR5DkhADE9kRYtUw6MFs0a0KK6tRiRuoiERjtp4ZaJfG9I2dbe9&#10;5c6ea2/Qxhey33zcfvaENTsfge1ilVVHFYpAAMtg9EENCdF3xZX802vNGohi6cPU0p3Z894bt//Y&#10;bZt+9o6tv/aeLf/2vakfvSb8/t3aHe3aNXFtr6Zt0dw2t56qaKyWGSqtZUVJg1BAlQgAqcRIWGcg&#10;jFpe2IS4IrmlF455MSFfFVdKYrnzQY3SUIO26g+T0nFUf5NOKMs86bEYenCKwiwCbsMQBgGJjYZ+&#10;JEObP6y5nEBGivP5FtbZQNc83IXhJ2Nta6W1YaEhPBKJjkcasw0pO2lWLRIcsVRioeRUqg6kj09/&#10;0CXlZoOBg3MLHA+2VwJuZITCFQxrGtY93JYwS2F9w2lYxsGgYi+46EbVyP8O5/GtAgjJqbgr3DIZ&#10;kZbyyeefCP3JH2iPPri4Y5/20/+H9pb3lpvR29AsuxoPyJ7LmM5fjfpcZSJQA/CGLefXOpFWX9Bs&#10;EHPUCjfpVtKpLY7PPH9u8B67erY9Fdm36cDmhm3Krb485yLWqjdu6L2LnIyA1uW9dd+wj6Jl808h&#10;zmkbWsx1niyIHw+eKX084MUEZgnrFmAdGqEfWLI8TQeQlM8DpjMYggRm8dVKYBSM26IAwwGCg9kR&#10;83JwEwKC13lPqqgCNMXNkp8HWFkuR/nFJi7YWvYFUktpBbGt3ILiyZG8yw9lQOZPoQvZofxSDwJe&#10;Ba3KqVh7ybUEBK+cpy7lHmXlwJGcU5CinFmmg5UoWao0KIkUWEL/2ZffchJxdZBnJCa4AIDK4xb8&#10;Kj+X6TKotPPzoyqAPMeXITXU9MsPfDSmALL8ydkFzgt4pUlRiczHbEBYJiE2ZmXMo5Kzh/fGlgYi&#10;m2zPnLe9ccucT8dKiUiZwvcNWlPT6Uo1o2t4kUdMklqFudhybuuVteu3h0up7u89hnHH/8AfB3AE&#10;0zI1rbPe9I5wZrtWHXFHvjOZO1OOa5m4ntKKivZf16ameh/Cgt+pBB9/hHg+xHL5q43zbUVd3Qch&#10;FsRqqOxoFYLMSJWtVsZ0IDPuApPSkauu3fW2uzf37K6eG5t5+Gnt9IBWIhoAhsHw5fglY5cSR6I1&#10;vq5ftP9X9aXZMeRgE92x9ju2N//QzshbN4Xu7NLfuMm7ut3Z31jbGq20auW4V484mgpXgogq2Xql&#10;btYdnhhurJLMSyXI8D0GyQOPLIZyKVAaBKwrzgcSqKN8SWIFDSQNs99Ml4ckeeZ8JeAvGDgYEbCA&#10;MKzg3IO7J4IpfCVKW7joiNfp8lrWH93USTZ0vmEZJBnholo0UU5HpqORkUh6lDS5CSsf8coGAc3o&#10;ejm1mhrYmZbrdfGyYmiGGgnCOsUas5IFWVf3CQ4WAkYGfdzX8FwCyHJFxFlwAiOaQdWqrGwvix25&#10;vFL9r/cryETPSzi1ELYdzcoXa9bD92t//DvlE8+Vb3hD9Cd/wXrTHU5zQifXskni0cj3MFVqEF2n&#10;/XrjK/BidvAy5oT1F8tltGZcCKfNRLxQHT/T/8CZc9+cnXl2d0vXztatHclNlhsFJmho5yqCdN3s&#10;3cuWaKXMzOXe7aq/u9yTrb/+LvwFyEPghKAZ4fZWdm0ZVQSoBTiMTwQb8Tk7spYWZLNyWSu0nKAf&#10;ISNFPJVPJGmtYCmBhvLO8WJfkn0pzEqD+yXesnQQbkqs2wGJKLcpJwlAtlCJ8omMfheAZoHmQlvK&#10;kUGZ5YQCl4OyBbRocAmZcdiYUwI6UwBfcAxnEID4MpswLyt/KCUJALegaqkxgYhC3smsF6wipHoF&#10;fPMu97uyJBy8PPGtKE0AduWKcga5tDA+QvSubAPBr1UhBKrKeaXRyMOmUvh9AF6hYIPT8RV/4ioH&#10;ooWb5JjmpmR7Q6Y90xRKZOYioYlEeD4ZzhpebWik0DfozM41WqHNba2b2tob0xkK5QdkywO/xMaz&#10;+mFkLVFeUhAPjuX7N4IGq1q07OzPdyGxsMmaO7Mwf2TRGktr1fRlhGGqIFNcVP2liTCvoH3+E9Af&#10;9CIfgvhi+o4Ns0deeqVt7dUqhCMo9wVKWIcc95qbMjddv+vdbzU6kseeeWzgO99eGOzXijms07Rw&#10;ZZFCNIYlqOSOel2/uJFX84XCBD27TIdq0rRO0027SnNNgdLlvkqzwgXARIQN1xJ0sEL0cDJiKfdA&#10;X1JYMbJ8Azfv+7WKC6HtcMKQCGgqy6AMPX7wlvJ/Vc9Y2q3faGUxKpsMi+yIZhY7+IizMbayxiNy&#10;kyhRPArQviYenw9Vd1NedzICL+cakFFjQzY/DbpfFcSn29FoIRadDIcHTHPWAsIalTDuhUStMIfY&#10;Tr1UKwdxnJRNvPXx9JIVsAxSK0eiywA69BcqkyqSEZlIYQIRqBPundABNqLc5BLCImxIJfxveBJW&#10;vsqNXkkhm3MLqXu/qn3tS7m+odzb3hn6sZ+N3nwTIsklg6gBpRDKMy0Fs8vyYPwq25e/7xNZtrIv&#10;9zFx7/LffMedV/5a6xRGGN2uRg8xgtJI3/i3zw19rVQ8194Y25W6rjOyCVEr8vjhf0NKCMaUupf9&#10;vjdyqQcE8HVFzSuPtHXfqtTU8r8LHuulFmbjjhOOTUYPziqgQhASH0pIFvsBaxbMpIKNhDtTo9d5&#10;c3kAEPm5wCC+hSaQIVrkTjl/4IHAnwEcpAyChwRayXXlz/XeMT8M+EIB3HIGGT8FTQawj8/lLmRS&#10;4Lrypxwpw50UkpIEK3yptwDsSgXKmeXSMorKGQT+snPxKB3cWlCklxm3pUqDgVcAqEBJuZygRA6T&#10;wgdVJwWQwgc8Ln8KRxM8An4lJwxArVQIvwoQdrAskQYg1bLyxledF74rmCXVJNUaIDZxHggSUcop&#10;5EnwOeCVjR3+TKfiHQ2NW9s3tbV1eQ2ZQkqxsCVTD5er5ZnZ4uwsDsxtjY3tzc2kjfdBhG8q8fuq&#10;X9eXy0H53d23EOPop7yZbNyJwk4xnu24vnnbdV1M5Qsv5vMvFZ05R4tfztTI6QOg7z9HWTMsg36p&#10;YrX592SWizHPiaJ8r6zUxAYr39Ya8WSKlnWQqPW6mtveeVvTDTuHZgeOPfHQ2JmT5NXmEMut6Sqj&#10;kqMSFGJfdomQfR2/cO94VV+kFqaySABeQ5cxSrvE+8uIICNou/jthx2aghdSCatUy2JFj9cfSrwo&#10;gNNQTFytVRJHFojKBdmz4KuQWmTxgQymo35vqg4soVpKH0J5wypfM+W/Cur0u5V0PIYw0VGWwVFQ&#10;rIwmsmwVBRlibAm0pKcg2kz4LcGe6uecwP+fjBTBmLveUXXV430I69uzVLs0QnYknLP0KddbpImS&#10;6MH0qp6jKGkVBlKpqxFWxgtuASJWKOTgwwvGvpcZCl+m8LKIp/9wCcYNFAkQrEYvECkcuFhksWWG&#10;u7yTb0il/S9wEoIcPT1vG3Oz89WHv6X91f+oDg+Z7/1Y+4d/Qt+zV+w7yAWq5Rl9pqpyki6jhMuY&#10;zl+t6loBXP1LnIdl/t4rfK1d5oynJYuV8uj0iYGxR/LlU82N1oGd+5uMHUQ9ai6qO6z58NBIqena&#10;ym/kvaspUIC6/N+Hr5ezLf94ucYu7xyXc91VfiNwZCU5J+MbvVvgrCDatdhBwTcXnDdoogHFiFmY&#10;Y4SCXbn0Fdh3AaYUlHYBtLqM25UBSgarICet0Ft8Ip/LzQbODML9yYygwMp5vnYlKSsH+K1A4Ss5&#10;RupQdtgCd9iVpna5BYGSMoZLPQfVFXBtL9PH5dJi0OewwEjIqYSglbuWP+VCUue8C47nh/wquASo&#10;XYotn8hdUP7AnUBqKVhOyC3IwbLOYYeLyo0Lol11ajChiKhHgirQ/YJSDfhkwd3S1ORDKb1cSepL&#10;NmkWdhhvQisVTcSbUzo5VZjn807GyXQn9KXcUrFQampt3dHU1kk6kez46HxveFOt44aWenOp7lVC&#10;rFtUCvt4rWBURqtzfVXNCbUf8MO5zIKBxUt5ma6+YFp2e0fM2agRpYMGvT95V6PFVq1RK2ZydrVe&#10;Pe4ZY6GmnrS9KW/XolaEZ4BvOzSnwiZUFdynj21ZZCi1URWGRCQE8nlVfWmoMtnnuqWGLXtus7p6&#10;CjG9qg5JmGhNL2+qtVBClS3U1MxYfCGXP9vb19vbv23L9rvecldDusHUrTLuB7YbKRPqGvMammvR&#10;pLlUyx09p831bwpFQ83ttUyzqUcsQsMd8qpUTReFFOLcFBNLrBtyBbwrwS31iaI3VVJe8Nh5qlbd&#10;90bQnnLFi19rnV8hJFUYldz0ewpwfq5RtfVqvHA3RueBZ8YjFHkBxbvSyZCLUjlXz+fxUcUzkAfn&#10;GP8wXx5d4VLhuuFX1L566sbowPDwuQGe4aaezU1NCMwBRhkR4A6BmKr7kLfV9yVQ4FUAqzjKqq+W&#10;/1Sfi1iyMLKir0xLYRTjUGKYUE6h+zQ3N6TSSa/mEEOcrCTD8xFrPlLLOk21Bv/pqhyzy+1L1Z7w&#10;xuvZaD8qbEONE7SSqBOOVxKJxdR0ywRaQfFY0o1Z5aRXZXYOmaQYI11HMLgL/uZPZgg6OP677BPL&#10;hb+QjGUXzy6XUjJ+KwhVxiPGMiRvCHTDFxb8imMScBa/CzEgysFyvOwLUXEpF1p5zOUVdb1XWev4&#10;lVff4JIAPlnjugVMeWousf1WovRNyrZWOTUS/9xnY3/316o7fOij1Y99XN/azZCtLOAs4ljDkTGQ&#10;P5CfVkuY86hwpf+lZheQIay5XtHJV1TumRCXqWjTSO0zygqF6yH/pBWZvlC3EP8+eoTMQ8EkJHd9&#10;QZsJpvmL621s3D2uwrmcAzuWw7lgAxjY16xhuAIrVGXQpBFjFaNQKg+ZpbtZPWzpngUPgHicbkYd&#10;LGSwO/UmnAFsM19HYlEPe3ZUBXiSUssK5StnT45+9cTgV9z65KGuXde1Xdvo9qhUKRAQLitedB9V&#10;hpP8UnF+pmIvFrs7O1tbG12jjnYf6h7+PfoWt9WGuyJmozBDusW6AdUzsA+VUuanCzMzjh3t2LW5&#10;+ZDloEpbRWbRRPoJk7cayi71pZvcsg+AjbRO2pVEDhnJ7Gzbub5wpR695najs6Pk6FGeNfVk2vAr&#10;KluC77vmqiyFzHfsMjIyVula0SCwZHlA5UGzb0EMkbVaRZoR+sofLjnB1LS0Rpdcq6sGwEWQygWH&#10;BX0k+Jx5lfSDSq2HOFQdJghZXfWYKbhkclGtywoBlxSl5LgVPJXNGtVMjC9meN3gV65TJW72u+bs&#10;V9i7ZfhaWfK19hXHrHR4wbuI3qjfqOBfLH96zvAIsK2qbL9YaZ2aTq4KRZeEAqN0UBUXjyEBk3jx&#10;MTJmSt1ePOC8zPgZ0KUy2EoVsaOs3LQZ1iMYd1TcvGLYEB23dCKaGJlpQ8Aoy0dASltStXB/W4m8&#10;Vy3PqpUWfBiUJyiJnOTiZ7c8JQgMDeawoI5kwSSfB8SSkE+8q7EhQcC92gj+ip53mY2Tl7CpIdXR&#10;murpjG/dHGttKS5lp0+dqo2NWRUSeno0PkhMAKQPJlQjVKhREsZu0ObpeHuV013R7kNtqZ7Y9Fx2&#10;5IVJczgVYhyqEf4lIi2W4zI+CsL3kawa3RWQ9ffVy2IBABYwxbkiotIZkFc2FFbIzV8cyOfLK5UV&#10;THYwYQsnJ1nBuGdM3XrI2nLo4HV33tF9+ODi2eHTDz9ZOteH5jScogO29vRo7cImKL09aF5C+8qq&#10;jvngCjIoYgkKAMdanWeDnuqrfpqATGUylk1sYYJQISaBpDCUGNlxEuCdfeEsMb6z8SH74ksqG/vo&#10;KMPFAmHRR2ShyHmQqRobH+Ng9mFwS8USAc4QuCstUK/4Vr9r1lAQRSkOK5InPhkOTRrReSNZCScY&#10;7Ss2qTPTtGh/bS1QQ3zfhTl4xcX4nhNIu5WPxNSDO8Gdd95JRSGzRSptHBi4rljrAkuW/ERQ7MaW&#10;53V8Nn8aDelJXYuzhnI01JTKZCLUtdRwb+t3Pp944utzTZnpT/5z/UMfSbU0kLkNT7f1vBT1CJqq&#10;xq1Yfip+6jltYpDhsl256iA+pVcQ8zDcSMjNxJBwQrfVt+rSikSIR57Xd4GI37REiGOD65yRWEeR&#10;xI3aWpgwAt+yopS4vFjZCBdilp2OYKUBeoIyw8monah5DREr0xiJNYXD6VAsrsWIMq7NaC+dmH6i&#10;d+wF6I+eTd3tXZv1RFplesaPPmSRzqQeDXuxiB2LlCOhUsTKhs0iQuPYr+NJLZZwwrGaFVZO9+HV&#10;XwY6JAoQuDWSckVCXsishMx6LFKJ6bWYUQ1rdiSkJWK4/FSjkVpjAwJZ63ppuPHHQlqciGUTVO+q&#10;d6Nm6UuGzoUkTw54ikmoRp8Oa0Vtumy69bBWjWTJRFsMz9RNchhyUJ0VCqYqPPNCANaKrdc0FjpZ&#10;PVQBVYdB8UIGKJi9VqrLjXzEYGpIBR6gx6XDNbviAmRVassypJVKUeaWLaMY1vMm92TUIirBuEJU&#10;asw4j8QgKq7YpqAeWEcVBvudq1onKCehko1KRfKCYYHCA6R/P4/V1/4uYNRwN6KrqxVDWJnwFOTW&#10;iHhiQaPGArWsUVjLVmLU3MVrvikWlqaIOiy6WgRpCXhn6JGFMjuBs4VMb8E7OwxYksiH/XwhT0QS&#10;aFcjISGeh5ZB/tVUItHU3EAEfyk7z0zeULWbyAebn5+ZH49tr7eTpKup5Oll1XPUyBaDkC2PIKoF&#10;C2sts7CIaikWdvmIddQPro1WJZxCGKhBW/RGzxXz83ZnsiO0h85QVxmlsSWzsCAOHSKP06s1rNL2&#10;8iXryZClWFinohd6SxNnHLfQtHXPG62ujmJULWIRLIKbOz8Z+8mrfe0lfky0G8gGezGqzoStkEAP&#10;eokvbGSy6i7rlZqH9c4OxXEmjtZz+fKLJ8YGRqKZhpa9OyqpCAvciPLhjFG8lZs8l5XLo+BJyc6q&#10;HPs6quv7Hfoy51cs9PmN0wSAQ0656srp+13tynwPRUqCO8AT0ldYukGfgQdP4DMAnBUgyyb+T4Ju&#10;+Vwgr6wrguOpGKBqEJrAn8BZZKqKpQI+OhEr6hU9M2tGgbiLTGiRTDktFOwKFtZHoOtlYVWPWjZM&#10;+oQZvdf3+a3WDJLBRXUzrXkRhqEqy1OyGhjhZc8zYCsOD+IHzw73SGlp3oGo1uWxsEH7CZqHrACp&#10;ah72M888g8wWtYTAFkCfWgpcrDhMFoHBQLSuxnFlm9/Kq298SeQJKx4Nwx+WELdkV/r74n/3P7UT&#10;T2sHDsQ/8onQm9/hplM1GZrW5Urqhy8WiCvw7MSJ57Rvfblw+piWz5kNzWTDgN6CboFeCilMpHga&#10;lSJclrKymhWrrtyy2BmFJQmawVq1AQvri2oJCwtYIdVjWIUJBPTU9z7+esjmW6YINLFUcld/1lIU&#10;kBGHbQjDPQCva8QVA7uRW3XqZtHwbEXnoeWIY0DIKWuL87XxM4NfmJt4MVKZ39/SdLBtS6PZYFYN&#10;XeWBpr840HvKiR7xb80o5ItEZBbLtc2dnZuaWxjVrSrSiGSXxIqHzolyTbr4hV+TZXMSBWeYLdQC&#10;AMclz1uqT8/btZDZujW2O+Q1GrWyBWdIekYXl2X0/S71pZGHDdQGDcakBhMZXiKZcHYy8tRQ0nNj&#10;N1+nbW5b0qsQLjZ+JGSBjDixEOkqFRWv5uyoljYRWCMKOVIA6IY0AK0iD/2Rh3rjLqsREtjiHaao&#10;fD92QCwlGxzZdmHn9nA79kg250+HKrCBZTh5ZY1S3WZp4tvdUArzeMY8elNDm48ACJ4V/niKrEX3&#10;W7U0FVS9rmFjww6GZ8eYqjoEgYDq2eBQSdVaitbUVN5RAC2flqEvlEmVPM/rFk3asLKudiKVu0dj&#10;tUL/Vl3ddpI1sl2aCZ48fQ7LBlpKda0Ica8YZdZGr3k9q5mJCQOLHu56KyGseK0F8EgQrbi2iF6B&#10;zEBiNlITdqVMiixMqrCIYDCVrIp30GsmFUenaHGhMjERXSx0UBf14uzidGhHrf36Jq25pHRhlYcW&#10;DRQd1lB5eGMgrG55FSUJUDOZjJ1YbjKbG9bixXhsn4OsFxDR8bCCYUSFa1VhPKpbwvLQR5U2gFoy&#10;sexzqq49qE2eqxm1zp2H3hTp6a7E8XoIwaKb+F8uBzxSLcvRb0z8iURSICzZO5iPydwrCeWI11K+&#10;BoypOBTorlLjRKiLCLHJ6YFzA/VCuaG5KdHRbKaTlMXSQ2ogPL8JEFxJaVyAaOWAV3Vb6xIyJ8nU&#10;tZKRDbrDxs/cr0KXFVgmEJbZF1wl+amDOC1xchX3UIncD/CrOBXIJxwjoJZ9YWclW4wk5ZI0LXyI&#10;aX5mZpYWEQ0BYbXqRDU0Fwa8xmqxTCm1IRDWH3qCCUb5T6iwNV2L1ePggZpVt+OOl3DRmTNINUe3&#10;Dn3XACSCCeLvzn1tCISVRiJNNFjbsM9gwhqP+iEBBPnMWDmQ2IZBaWX7EUh0eRT1lW1+ryKEVaIl&#10;HrMjFQUmwpS/mAu98Jz9B38QefrJua7N1rs+aF53C4HD5vyCsVTwSmW3UFrHq1QxihUcBWLFovHS&#10;Ue1b33CefqZ66pw1OOrML5ou860SEvYdCBgBGDcx564QlaRD8bhFeEgCdGQGuXjguqA3rxfCVtAi&#10;910EfH8ZrUYoLYAH7cZkDFpY6x/UXjrmnT2tjQ67I6N13IRG+pyTg86xEb13SkfedXZgcvKFkZHn&#10;xo5/LbE4v1ML79PT4ZynjS64U/Pu4qIxPaXNz2nEGs7NawtZeyGbH59cHB6tLi52WKGWat0Yn9Im&#10;prX5JW1uQVtY0mamtbm5VV7T89r8gjafVWeb9Q9YWNCzi7PlmfHJ6dxQITmktQ4tacN97uA5bWBQ&#10;7x/S+ofX8Roa8XqH9YEhbXDC7RvyRk64/eO55/Mv9saM0eq1qb5N089px4a0oUGtv1/v7dO+skN7&#10;xjCOGOYTpvFQRHvK0Pr6tOnH3YFe5+hJ66Ve7eyIdm6gcuZMbWBAHxqKDQwbA4Msx020MeNRBX2V&#10;69i6HXvWO3grAza5v5VFVDloAJt6z2kPfMt+8GF3sNfMLeinz2hPP++98II+M5ks54ylnBOL4zgG&#10;W6T6hniEov69Ucnd1lt+Nez57gLKhqSFZmeMF55zX3hGH5/Qhof1EydqA4PmyJB++mSZ22xqQUn/&#10;B20D5YR44Vk2OR59+D7t0e9ok7P60oL27FM6+0efc+gWmYZUMh4VX+zXeFMsiEBYWFh8YQWpiH08&#10;ACUyEMvowzglnssyIQXmbJbLMpdDs1phReQo9X8sL5E42X/MQs5eWDCy+QYeo27PLU2bu+r4Gnmt&#10;RU+rKAirZCpjdsWqDFc2hIVVcrFq2iagyjYjyZgdz48XlobL1USxpbFRa2JUzUOJsxL3xRP9qve1&#10;lmSGVYZXHlvVqw9aY2crWn3TjqveFOruKsWQE+VHqLiS01ZB9gDKKzcXXUd6C4MyaZmAsEzGsLDM&#10;yqoCPRdqTu3QJCicy6CrW41NBH5lF7JLgyPufLa9sy26raeGJyR2Et/JV0BsMPEHM6IAR6E/g/cA&#10;8r6SneCil3iStcr2eoSweKny1ISFxZIe8KyiOSDEaoBl5ROhYMXtVbZAmkrcDPAiEKUqWgV/Uqv8&#10;xOdlK/iIg1ZTZlKf161Zs6HSmNEy6Y2CsHiQLbv8+p605yNG4m4K0ZqiVyljCUyaoUxUj4dobuLC&#10;JB1cHIcYBCRH9oZA2AvayUouljUeCwYqn4UflUYuQfQKpPlRV7JaFkgkMSLrGiLXe/y6Tv59D371&#10;IKwKDmCYgArF0KuHckvaIw9o//jX5S9+3YrEQoeui7R2utMT3tkTet85Y3jc7O8zBwbW8ertB7eY&#10;A/3G0JB2+pz2wvHQiV6vd9B58Xil91wUIASoC0W0dCMSdDwR59jxE5///OdR+f3a176GZwgtB/9m&#10;0qn/x//4H3GhxsonD5F3hixxmV219tYLYV2rbtF81Ypfy5teBb/WiMFyzDCL9tEXy99+uHjk2cJw&#10;X3li3BsYtU4PV/rOuL1j2vCsMzmxOHF6dPzI2MwLi4vnkrV8mx5trYdi2Zo5s+iSFbOQLeZnIF/s&#10;/KKdz1aW5iq5bCW/VJify81MlYtLjRa6y+X67LSzOK+XcuWl+crSgrM0V88tXPzSF7N2br68MFOc&#10;m6rmFrxy3uZsczNny3Mj0zPzo0tafyk8POuNn6uOn60CZHvH64PD63iNjhTO9tcGB7zh6Ur/cG30&#10;eG14MvdS8aWxBmckvyt6vHn66frx/kLvmWJvb/3M2fLft0XvtfVvRrUHwkuP1abPnquMf8eauN85&#10;PWC/cMY4O1LrHZg8dbw41B8CYZ04EfrafbkXj9ZRKdzSpaXTpJoIASuh6l9lEOtpqnkt25N0J1c0&#10;HrzP+/QfTH/ub6OnTuWX8vGnjjh///elhx40svOhfB6ecLqpNZLKSISDHxPhM7cblBnj+/b4iw7w&#10;60fYBKdusZj62pen7/vGUt/p2PGj5hOPFY+/VD35UviZx2bj0fSOXVpM5Xn4AdoEDfEPH4dTx7TP&#10;/Unt7/86OzBUKy/F7vlC/W8/W3vg3trcTGRTV2gLfuOKKH+tC68cCZgYoGCBsLi0ylQRbExmgb6a&#10;zDrCzgrfJnBH5hXHg3mCp6rbdawvZpSVN/bwUKhqRZKmifcRwuWVuUVvcQkWtlJZDB8ym69r8poL&#10;PoT1O4Mes6uh6gZBWNw0WDvQihncKE00kq7n3enRQn7CbU5Fo20xLQmRX1XOP9yGT2aoKBpSCqrG&#10;DgULTk05lVB1QB8+W/LsTduvvsPoxpFAeSxjpkD1lc6hcnOdD3cTKIlgLjmH0LEnvS+TMembxZEA&#10;nENXwp0Az3nqTtl0WV6C79symGwro2OLp07HI1bDjs1mQ6MZiSn1pvMugPw8oGAFZwTbyoe1Ifsr&#10;T34pF7qAVgmwdTB5X1kMcYn9SSZXbNlAWDAoky5rMGFhxQU2cI3lhIHXROAjK1H8bOIjK36x4hor&#10;SJef0I+Y19loD7CMudzi3Fy2Xq3t3rR7e3p7q9OWKTck6omNciTATimBa1IDvqKC+j/smY0EARoN&#10;eLZEzDACd8mIjqk2pIKoAggrO1IJGwJhpd0uF+a8V2uATVGYprroNeAejmHthxOOwB1xKpBxaeVJ&#10;LvHJXtnm9+pBWDVwqceF76ftuZHes9pXv6h9855cJONs355sSGnzU5Uzx8onj2nYFQYHi8O9oaE+&#10;79Jf53oLIwPeYF+BhPbTs+GxKX12KYQFvl42Jse1vjP17Cyax+HuLVpKaRVWM+nmTZs2/cM//AMo&#10;lqdJLuJPf/rTsqgjr7LkEA4WJC9DqK8XwhLdY+C8SfPFXTVuxZMMna6Ry2vffmjxwcfmTpyuh71q&#10;V8NicyyfCBE2ORt3a62N9qbMXGPlrH7ujHtmPpX1OqxtDZsbGtqwolWUWdCzUxysF0N1J4Fzql6P&#10;GrWoacdC+MIWdG/Rrub0Wqa1IdmScpkR4oaTDBUtrxrR7LhVi5mrvEhdGTXLHJmOWE1JPRnN1Ssz&#10;uezR8tQ8gVuZzub09kQi46XdasopR/T5puRSQ2gdryZrPmHkMmaxMbGYtvKt1XxjcsJrf6TWnQ0n&#10;2q/PRbctLSSjk436bIOVz1j5rh1WoT0x3Ypb5syt3tSdM9W9U2ZD4XSrOdscm+lMDfTExrbFa1uT&#10;db0wNdLb+M3Hck49smdH5KrDWnOLQfSYv4panjovsTeu/7CqCnNiqcYqCY11AmxDLzyrf+OLycWS&#10;HclYh64jWM3oG4jkC6GeLVpHN3HW1a07UpmM+oGKfj5PSa1z5bv+gq7xC6zLpJbz47kUxQWn/8Jz&#10;ialJ4uZhCbVileBy3F30+Rnn8OHYTbcuxwZt2OU34EQ1x0N6j1HGmhjXHvimeeyc1daZ2LZdGx0x&#10;R0ZDeadWL8e2bNP27GNps+QnEHpNN8XCMsuCXwkHhoUNIKzAJsYaCekQaCLsrMwrApiEBeTgmuv7&#10;BdaceqWmpIrEeRkJPSPWFI+2NqQJ8XIKlcrklFZaDDPaXB9PX9egNxXw8lceNer8Macarg5tDAsL&#10;JsY+qoRBiU0062YiFg3F8sVF7SUiRaqxtBduS2hkHCYw2yMOFG0OHINA8OgVx9H/052k7jY55YQ9&#10;4Yz2Ig62bfeNb7W2dNeTBAWELXKIAIujEeXOGAWuK88KsaXjSACEhYXFF5bYnbvuukscCdT3qjKV&#10;N4+KMgVLKDhheQ2pTGtjrFqsDQ5mZ6dq8XC8vSOcblYOsf4mT0H2VzKy0kyErBIj3YY0nMs4T1AG&#10;aSRCzweFuYwTbsiNrOskUrEQgQg8gURBmYLeJJZrpc+r1LY4zwTRXfyEOCQAq7zzp6ilUBVM55IN&#10;pKOjQ4L6aRV79+7F6DA1PVUpVDoznddsvvZA08FUMe0teY2VzMY4ErDEUhB2eVEcLKZNegOuYSq8&#10;lEWSgwhxiJiWZLQSK0qN0d8D+ecgwewr94WV1nsBBlUQzCfkMOygRQBL/eKLL46NjVG9aKRQXeKn&#10;JAW7oF1d4vO9ss3v1esITI2+FUwRH9j4Tp/xnnp6KZdv+uAHK+9/b2zbZpyRbOpv+25zx+5IS3O4&#10;p9vctMm49NfmLZGtW63u7lJXF0HV0aEBZ2q6xrq+KeV2dbm7d1cOX2VfdXV4S4+RSjDaE8ikst58&#10;7GMfIyYPiQke6Cc+8YmPfOQjP/mTPyn4FSyrQvLPL0tWrslXPsr1QlgV6Y3WLZLP2AbjaOrZ2sCI&#10;duQl7W/vmc7OTW9tWnrjwYVrds1t7cpu6VjY0Znd1p3ftXmmJznYkB2MjeczxURXpqWrszHWaaTS&#10;TipRzcRKmSgv5deTjlcam8vJeDmZsJkcm5qddGNWM6YqtXm3luruSm7ushvJHBKrphOleNTOpKsN&#10;6Wo6dfGrlE6UG9N2W5PX3lpPp+cdd3RpaXQpN6GXS03x5O7D7XveGNq8M7+5aX5Ly3xX59zuTdmt&#10;7Zf+mt/cktvSWdjentvctdDTVt6XyW3rHohsezzXvdDS1XZ3JHprIrt7++je9rk9PYU9m2dvis61&#10;ROd79Ik350d+ZGzs7YvTe4zpjsZTB9vn9m0Z39czdrgnd1VPLROqjE1U+0eaU+2Nb70j/ta3aDv3&#10;EMGmGCclQvPdmKlL7I/rPkwJPKCUQGJckmNXbCN07pz+zJP6fCnU1pbbtzderbjZ+Tr6lTu2mV2d&#10;S83Jxu279HiK6+CrTe9QkjmEuKxfy2TdJV31B8Q8KVygovXVIn5sUjtxUq/VtUR6PtMcL7vlSNJN&#10;paxCtnTosHv4+hLuvBtz4Y06C31exdqT+6s0Oxt7+nFtbMTcdwOrhcrEXClbiBQKoZqbb2kr797t&#10;dG5CymLd2aNeYUlNZlaBsBLOJXPMStgkOEkwq1CwMq/LMTKdqwOUuxq6mZ5dwdrgC1Iqf19WyNFM&#10;yErFQoDYOB9Nzxj5uahlx29Kxa7OaA05akfpEPgsrFsNVzYIwpKpTqv7ihZYl7Q6TqehJJDUjj/b&#10;OpObr6fLTdubtETScRMW4luVOLldNS/huUDYGPonupvQnUanHK+MLA6dyXtOz65r7jQ3tZcieB4o&#10;hVHi79T8BAkNmpHQdXzTVFxFCD6pv7+fhENw20BYcADf+nIvqi4Vx+vwEyJUkI3Vi8i9pEJJ3Y5O&#10;TgycOzNaKSY6upsb2rWU0jOSmTt4xgEXJcY4sVCLwVoC5F+9Tdw6L96CCH1KQnnEE5TiBcHsVxZD&#10;XEr3CBYGsLCsPbhHMW1LADWbcLESpyX3KJUfCBHwE74SwpWzAX85AwgMEwdMPJwieZjZ4U82ICxO&#10;0j09m3hgI4Mj1Wxtf/v+azuvS+TjlenKRkFY+iMUrM/CBssJ5RFrwDEZVlQFvngVt1yLVEPNVqo5&#10;XkjnZSlCH6fFig4JQITHuiEsrEDYoAGvhLOyEqZmwEAvvPACCwl6EIgWIpZPZHEoP/wnR4KgPSv5&#10;LOWQxMMlHF/rGyqMTLgdm2Kf+JB351tCO/d4+w+FbnpjaPehwv6DxlWHrcPXeoev0S79tfegfvV1&#10;7nXX1w4daCCC9fQxY2baijeYb7oudPe7Qx//yeh7PxA7fFhvSGLlQmOFpqWcTyjet7/97UceeeT9&#10;738/2ddk7pDJguYkQ4HML2t1zPVCWOUIRk0gIxUmvsDV8Vh94rnJe+7X5qfnruqZfs+NE284MNvS&#10;4kQbrEyL09CktWwqx+Nzdn6uNGpo85szsX2Zzl3RTi3ZWLf0Wth00jE3nUArQPlUJjPVZCOGRAQH&#10;zEQmkmnWYulsxZ3MFnP1WtOmTY3dm5xkvBoK21GEGeKhdCNqiU5slZedTNtMN8lULRLLVuqj0/OT&#10;szgr1JNtXrUpHd68P919Xb1h01xzcr69ab65PRpLuMn0pb/q0bjV0GpkMk600YmnIh1xJ9E8mW0d&#10;Gu50Yl27bgu1H45Um7uyjclqY7PR3FprzhfbtaUDi7kbhwp7xvKN1Xy6Id/WFY81NrT0hDNt4Ybm&#10;mBEJnxjpfKzvxqG6++G7Ex/6oHbN9U68AaElHqCSYNcIDnt1Lcek6kB8TAE75QtrV/XayVORJx5x&#10;F+Y0yPGWZHRmtLA4Z/H4t3RqPS1RvPa6tmjJBpArgV3LTc4Xz7wyG7XExK+UH3WnZhsnTi0+9uQE&#10;iZ7aWsuRaHx6rsR0EjOjpYX41VeFr7qW3rHBIjCv9LZxUzLo2liz69PTsSce1voG81sPRHZut/qH&#10;FkfHyVAeDYciu7dHr2dB2518tR1LLr4dHZjFKPOe97wHr00mWhlrZBPBJpngAyAb+P+JgY8tEBsC&#10;RRFtLbpCYjNi2Z20jGYScqVi7Va8ZTa/eN99lce/1VVfqP8rffOHd2jdi5o2rREwaiFg0KJN5Gae&#10;1M58a1GrRw99eFfj7TU7Om6FaoSALWdFuuQH4g+WEKs0CD+s0o3YpVi5EC7/pfv0dyaipvbGt21N&#10;7EhMJ4xsU2TWLKS8JhRPqmjI8RtkrRwCX0hr5C08mn7uSG80sv3WN3+keeehOctbCFXyZpVVuXhA&#10;8k4VBS7C+FASrENsCmQSc/Btt91GrQZy9zKLy/wtozn5kdp1PTk7M/38888+/PDgxOTh2+949yd+&#10;rHrooIz1F4z4Uu38lmme2YJUTyAtDgvShAQnl0tcTH3JdQNy64IaDaBG8EMpg6AH2eQM8kNBq3JT&#10;7MBfAtHe97734QF8yc/qCh8oyzPK/9hjj/3t3/4tbRjeqKurS/xclz28z+9LtfAh2I6mLpmpqQ0e&#10;CshVoqAAXtSDZGBmn88lG6EcyT6ftKcav/n4t//Ln/zXZ+9/+n3b3vULV39qy/ROd9BsXDRibiZk&#10;q6g+5eVnaZG60iD2hTg3YqPF+Q8QC8lSpDDdOWPfWmt6U8N8+0ItVHRCxVg4kgylNTOiZ6LxzlRx&#10;bP7ZZ5+lfjAN4zHPDUrL2aiVCfUpTYh3mjTSWr/1W7+FOwcr6j/8wz8kDy3XEkpbMNAFzfv71sgr&#10;LOd6L3dBeVb2vldYkgvO7HshMj9iQyeZi/b4Y8ZXv2KTTvaTP+pc9wZlesKcriupbL5HjnT9bBkN&#10;zigQplUqZb7zTe3B+xbISLvvcMsbbh7t7u5MJK0wXqemVqkWohEUZShJnEZCp/ibv/mbn/mZn8En&#10;hNRrwdwhA1Ewdr1McN5TR+p//dnQ2Onqh9429PEfXkJGwCknTbSTHK5SdxiaQxByLCvRicImGFXp&#10;9lCr5D1hahOT3hfuKz74WKSUv/+9t0cP7bJ3dc1zhmI57UUTZoroxVykLz9zrjj+QqQ41p2O9rRs&#10;jkfabTtie0q8+eLND71XsRrQMxEEvM3ozPTCubP90wsz+/bv3rt3Z7XGD4Hp9CpflRqhG8YKZN7R&#10;X4xEKrjW1evKVczUUcfRy7XiXHa0f2hqajKRTDa1tdhdxZF82csc7Oh8e9Lq9Ko5Ta968C/r3HDF&#10;w5/EM4oEiTp2OJFRU3ffSeuLT+yvVDa/46cKu26dQpG2Vi0ZdgS9LtusenHc/LAxVVI1LaNF8GvL&#10;O3Y5lKCqnHQ0lRvb/o/3bf6rh9pDLdEfemvuZz/JglaU/GXYD+aCdZZ0nYf7kheEZauL6u5CJfrX&#10;f6n9999b6h0ImxamUJPgVB7+jm3eTTfru/ZoXV3aG+/QNnXzMOqeAGwmu1fd32Htm2LoQhSjpnth&#10;O1cJ/+FvVT/z3+3WTYmbbyF+K/bCs9VKPpKIaG1tiz/2SfP9H8YaTJetOFrZAqKje87yULEQ6++/&#10;66zmNQ+n/KEcdVzTEk8d0f7Lb9Xuvzd729vacSd54ah29MX5hYl0Ihz6wAe1T/1K9bprwFoqTdpr&#10;uek42jOg3H333Xgs4cwkEBboKQ4DAk1WQlj2Ja6Fdwoq1IjM9HBR2NCZh9iRVMXKRKjpDa3pTDre&#10;Fklus63o6VP5x79V6T1ae3vl4Ed2a4cLXnySxRK2Kq8SrS/VF590NgzCqvgsICytgBYQQca9Vo5F&#10;jrjHHp+Z6KuS+HW65vSXzdlYMh9xLduDsa37SgRIn0Qc9DmI59IiC9WJUWQBk21dh+x4w7zu5iJO&#10;Qa8mnHgAboQiCuQa+FM8I2GzmpubqUxqQxLuyVC+8gFzkmbDaLWr0dzi4gSKnfFb7nrHuz7yz0LX&#10;XL2ShV0JGQXCEjv/e7/3e9/61re4tHgyyJJDHkow0KyEy/Iog/dV29mqBIlMPyvHrGUkfj4RiFQF&#10;twloI5jj137t15BGei3b8Su5lkBYzgB7BIRdWFjAio2DjUBYadsiRyBxXXLv8qEwTHQWIDuu5JKN&#10;mR3e2ZfcdTQDhn5+wqm4li8kHG5IN04vTH7py//4N3/2N4m59Ac2f/CN1q3b7K090y3hWsKsq6mi&#10;qsSEyD7GEgHVoI2BsAjH0R38FB5mPlSebJoqX11M3Bg3rtLL8UIxsshclohkouFkKEPa6ERxKovi&#10;FYXB+UEg7CtEdRc8qaBByucQ4b/5m7/5p3/6p1wIM/TP//zP33zzzcEQBOVPZa7rWb9C4PgKb/Z1&#10;DGFZNSmpLJy8o4TIj45oyYy2dZfW0+6z+soqql6M/Uo3WxnRwjRv2vZ/+S//5Zd+6Zd+4zd+49//&#10;+38f+Lyu1Nh6+ce3FoTFzKfEDP2oWNCayhqtgsyR4PfqOxprcApPHte+8lj16IsDTdXsVa2Va++0&#10;YBwjVq5cwyCRiqJtiu7L4nT++frSpFmcao+4m5uaW1Lt+I/VyY2o51Yt2NoQdnrfvj179/kQVtni&#10;8AySOAqmG9+/y1c7xzQHD0GjRRMO+L04NTvWPzg7Nc2idtuO7Q3NzQP1k6OFips+0Nn19oTZ5dWW&#10;EPB3ybmwrlauUlZgA0SPsagUzpxIIs1coPWdNL/kQ9i3/1Rx962TVduoVoumHQXCFsxCmpwQkXAx&#10;5BGDGi25BPE7pDxMN1ca9NjgwPa//c7O+49l0k2x97w9ctebq5u2SQx3MLO8DJW+zrK/7OHKY4YD&#10;YGMReNOPndb+/NOVL/9tZHap5BP/Eeb2iGXv2gmEtXbt1bs66zffGurejNBWHXVc5epAK0Xy7FUO&#10;O1vzHtT6isahQhPmctrv/6b26T/K6ZHY/n1Vw0yePZurFJNNaWP//vLHfzzyjneR+IgkOLScshIF&#10;Qy+McE0FYesq68EV2RSEdUo1c35Re+557a8/o93zlYX2nuSuHaHhkcr4VLWaTyWj5gc+oP3CL7vX&#10;XuUhbvMaF1M5EjC+MGdDGTLvBmgsKEcAXGTmFk5OpnAxrYqxVbUyXw4zeJfPkeszIuQHMPCniJmR&#10;Fjxi7fLo3MTi1ALrvnRjWG8No0+nTPM2pFOoMlif66vALvi6sGT7RBeWQWHdM7g/zvqQ0YewviYi&#10;eobE0BKn0jg8pT1zrHRqWDs9nDw5YPYNu5Oj+vi4OTFuTk6YU6PqNT1mTo1bOYhWPVJyI8Nz2VPD&#10;I4MzM6OzMyPjUzNjE9PT08SbI5YE6GFjZ3Z2dmRkhB1hZ9khPIX8Q3wYbDgYIB7EBk3L+8DA8CR7&#10;E+N9I8N9M/NN27bc8Ja37r72OkxCKyFjwH0GH3LCz33uc7AdgEXgBawVxCEbpC+Pko0FCRs7fCIb&#10;tmw22Vn5eXAAO5whOEbO0NnZyYfBOw2GDYQnQqFgdGAr76A06GdSp7L/9re/HafP17gpX97lVoIM&#10;8BP1ydoDNwBuJ4Ct4jPAwoyvxP9VcnxLwBNsK7dMRUlVgF8FsAYkvfxcPGVljcfOwPR0hIDHWm1k&#10;eLxveGw+W4jWwm3J1ObyFlKfEILI7WAppp+BEPDZ+d6Fz+Xdq/qV0sNQKrF+ahXPqLrVmk72JTfd&#10;hjyBUYvXK+E6uuiKQeJlhcHpOBLQ6nigPG7p/q8QF64sPSOGnFCcYqlMqo62zbOgd3DFQ4cOsRgQ&#10;FMvYEjioXGIVbGBRL/GKFx8WdN7LPsPFP/RpGcWUKlSnaSMj+tkzLgmDmUW6evDMUkLCKq+RGgGV&#10;GXOFP8mllUJ5BygKgHOlGrSebdqWnYRrqOidOqLsivQTbRV8yRSgpJHT7On+jz76KCmUeaw/+qM/&#10;KtYhcQUJeBAx0K1ViLUcCRzUD1USPGYKUzfDOL8quzIirIl4JVxze8+F/vEB7YGnpuP1kbftHn/b&#10;QaNtCzkNvXyRxE1xK8XhpcpwNvtSafZYuL7UGgtvbmlvTrXqHsrH/h2ppAirbQoCCRxVysTcKZkm&#10;F+YXiqWi8mxvbXLIN+kLi4mLBMte/ucHIJLMSKXcZP2q4iCq7uzYxMDZ3uzcPPPszt27Nm/fRmTJ&#10;TGl8qVb3om3J5M6wkSS/jZ8X2s/nuZ6XclikhhCIpFkwj0ZUOPDCjHF6uNWuZ3ZcW23uKWDYUcXD&#10;/kKwZ9QxyjWLYcwmIxiAz8R1rdoQB+lHzpzs+cdvHfzKc91GU/RD79c+9J5q9zbSnARdSTrja9Oz&#10;VDtn1a1SDumkLH36KecbX64MDUQZIFnVqJfHEt9tbnU2bXZb2p2GTLVnSySTsZWKpe8urgZRlfjq&#10;CrkSKOiiCAMcXvp6lWzIiZesYsldnEPtziT7OD6GNJyuTbj2UsI6emWxKMFy4Fdh/30Iq9Rtr5CD&#10;gdJiNOZntDNntL7++viIOdgXyWad3Fx1YZ7wOqgWKxpGhVq7+Ra9o0Nlq3qNN8XCMh+/4x3vgDwD&#10;u9D3RNI8aKay2BI8KvO98EmBaqZ8xRZoYUrKouUc66gsJ8xkgwoV3RRK708lQtMDA88/svjIdxKZ&#10;xcM/0tz4Iy2FpjkkiS09Wa17S/eWNoSFFR0LX9JdRhf2GzWvQSs4Q8dS939x4eRLpT0H3ta05dq5&#10;ul02S9iBVb5Z1hB+10RrkOwFrJtZXsejMbxX0USq8EckSjI4X1dZzbhiOBYRIunV/ClmMnGxoJb4&#10;UCTixXtYfhUcz0rL0p1qYenxRx586IEH7rjzLZ/6pV85eNU1qGsEtS1t4oJR4+TJkz/3cz/HNP+p&#10;T33qjjvuwHdQnFDVOOqbxeXnwVr5EvkkWY0E8w2/kue+8unzp6xexDdUrgUO/8pXvvL4449fe+21&#10;f/RHf/R6YWFXQlhYWISB0C3HexU8Krm1hHmVhFs8UJ6doC6eqRCuoC4gL+/iDsthoksghgjh5mXO&#10;ljqUBzSnuZvjSbNYfvHkqSeePV0cr92iHXp3160fqHwsUkgkamRdUhuaQWqcVppBGzOE+b1ZZadT&#10;8YuatmTk5prm7K564vaYud/M7y4tNC5BXiRD8UwskfJFjo8cOUKZ8TjClyBAkJfYnC5lOJPGRuUo&#10;k2skwrLw61//+n/4D/8BPPSGN7zhV3/1Vxmd+JxqvwwO+BVOtK/wNle2rldYkgtq8lV3JAjyZ6u0&#10;1uAqFRlew83KTpKM0H9efkJJApWZbX2EjAfOz/7szzIc/af/9J9YtxPPyqNkzUZvwuzwMs4DK29t&#10;LRa2RsZtAhRVmikLEEveKTz0EB8nHlF77Ijz9YeKZ05OtYen33ygeP3+WjJTrJnRQi5ZqUesNF6q&#10;S7Wp7PzTxfmjGbfemGrobGxvSjSgJkv2kppKSGsSD7RqW1VIXWLvERUJRUJWdGZqofds/9TCjNJS&#10;37ujSt4EKkOJiQPv8cp1fX+hZR27RDxGZydaYWF4gtzSrF67Nm3aumN7OypEkfD07Gx/8aWRQtlL&#10;H1xmYatLKp0ELOw616yMEniM+CwsJQjHYWE9WFjry4/tq1S2vOOTOBIoFrZWKYJeYWG9aIk8UXEv&#10;nKiaBGaUGqPFTCjn1fa/OND8D9/e+fiJtp6d2oc/4Nz9Q15jg1XxlFn7Smy+vrUEZZn5gvbXf+39&#10;8R/m+/vSDkZHJfiqvozHXdwhb3yDuf+Q0ZqZf8Ptjd1dBK36+ebVep2mrAj8K7Qh/ULwtjmXdb76&#10;5dxn/yT2/HNRwtPg+hS9rJCqlkp6N16vHzqg9XQXbr9V27E7mSYoyddEPO9BQO9bt2/JxtyvYvfN&#10;Uye1Rx8vDE+Wz5xqfeR+balAAjSVboTVEI8mGdU/+GH3F35Zu+qAynO8Mde95LOo1AbMDcgRgDkk&#10;tQHTLTiMM8jUyybgSbaVRKx0M+YeAU8rsY58qIJgXLNCJ1c54kj7ZkDvWImwm4wkZ/LzIyOeW85s&#10;TURbQ5afB7uCc/OQtiEs7DKEVY7U5x1PVeqISLasv3Si9O3vTIzOmW9974/e+a73bz+wfe/VPQcO&#10;X33gqv0HD+87eHj/wYP7DhxSOweuPrDjwK27D161Y9/+PYcOHr7u2v2Hr9q37+DBA4euPrwf9Uq2&#10;q6++mvfDhw/zDmPEkgBOVKyu/MnG57iF8TnHyJ/yOR+y7eeLQwd3HzqQLZcefe7Znu0777jrHemm&#10;Rqn2lc8xgLBULMMiFC9eBDyCH/7hH77pppuAULhdAmQhAtkHWvE0ZX/lJmBLUNeqGz/hJCs3IVmF&#10;c5WNyBs4OTb5XBhZikoQG7E47JPQga8uuRFeyQODWqUmYf6QQmMBRk3SBQSJshgLBGI5RiIawa84&#10;CbCJYyszNA0eehX4CxUNmodrh7xkn3c2Vhqyw6TOBlu/UC0tjI7nZxZAAkXHzc4gammHHbc7vJO5&#10;jUUfMTSKX2P1rlSE1Qi+IdXkj4oqhYcvVoC4o8XyjLm8Wi9FE9FIW8zIWCrTAbOoaSD3Qu5bbodL&#10;ByzseifXly82dydjhWB9/mRhQPuk6uBicYrlcnQlka++DNvlxgLHy3sEUoaNLcmrzsKS2FOxsIrl&#10;9bPRcwsxU0uS08B3TvQ5WmUf0Mtl5zOf+WyxlEMRloGIvk/j/+IXv/jOd77zvvvuY2ZhMJEl3KXU&#10;wJosLOyr8koLERVRAJmQ95bh3K1rzxzRvvhA7bmXJralBt531cIbDpvhlvA0cLsertvKVzJhzdfn&#10;JmZOVuZOJmrTWxq62tKtjfFG0svgp+q4NTNkm6Smxat4tc2/VXENcEn1BRghgfT8fLZYLra0Nre0&#10;NOFKoWrEpws4FBc85WLHQEFxQ2E6Wy67ODYyOnymj9mwc1PX7gP7mlpbiLhAfrJcKS/WZ5bIdxSw&#10;sA7rXgW5fA5uHS8fooHrFQcMdx4m+YCnZ2eNs6OIZmZ2Xldv2VygAynHD49ctFakXKpFUMUhI7BG&#10;EuFCa8SqlFpOje/+y691n5xo79mhfeIjxfe9t5RMJrg1SnVemOhSHuLldZM16p+q8lNBGRiMjOMn&#10;9Beeqy0sRHDh8uOjVRWFwiZhn63tOnNOQ9pDTCOZ4lsWEjxTKANuYOMy16/73qrwXvSVmbnqg/cW&#10;HvuOvlDEcEG9845NgVWPbVqVzZvDGRIVR8Kd7eWW1ihpjwXAnDef+E3iimx6yTNCo8P6mdO1cjU8&#10;M6v1noPKUX4ZPtdFU0clor7vYPnGm5zWFtvC3vHabkwK312fCBEiPn8ytQfhRCsZRKEe4UXEz08m&#10;dfmEP5nUZeNPxekqo6pDYvlqrVq069Pl8ixWko7u9uuuTfbsnuzVJh6aMcfjmtei2bEwwnobtKmO&#10;vJyB2O/UvimIt7Ktj84u9U9pU0Uz1LCtoW1XY/Pu1pY9iURPItadiHYnI93JWHcy3hNL9EQS3aDC&#10;CD6ODY2NHR3oeaaSyUwq0daUYVwWpCjZ5LlZcAwbO3wo30pYD1OyhPjweeAcKd7Gfk2qFHMEJzY0&#10;tRGqULEdVgOwAv6wuGydCkb/lZ8ICSqKBFAdF4ws6rmuFvYbLEXkgIu3gL6V5xAcL8oDYgQXxVPZ&#10;JNWqkJTiGxrwtRv0JF+j08iNszEDcTvcI7WKfwjckvh285WA1yBOS7glKgS+EDUueHHE+cHxeI+Q&#10;6As0z7s4kMj+ym18oF99QaafbB6mNU0SEK1+rtT/lPN0X6I/15Jz0qS2rNIc1CDsM6Ybs6mpDdcc&#10;3yirxkUzYZOILK4P6m6faw4ZmYVUS7WRmGoccDFDrDS/SAEuaCGvsFRUYHDCoA3jtfITP/ETeOdz&#10;cmAQpCxrAzqLxHX90/Ya1ADNgxzapJBUBJYX1dyESjtKu8GoSZs8v6HD8uyzT/+rX/klooHpJu99&#10;73vpFHDnNBsksaHtYUaEEAmseSL0sd5bUIZYlaLJI/9WPBNPpqL6zHTl0ce0v/i77NDZocNtY+++&#10;oXBov1GPaYu1quZlMM4bkXrIBCPOZY9Xlk5m9Nq2ps1djd2ZaINbN0rFagXRUeUL4bhkmV1zW8sr&#10;1Z9PlruEP7X4fzLNscdkkIgnQJQLM3P9Z3v7z5yj+F1berbv3Z1qbirZtVyxwCyLg8F39UJWFkBh&#10;l/UAWH91sPxP9tTm/3/5PMv76nZ9k2RMsyI1HQo6F9UrJIWqFZuePL7rc9/Z8tRgYv/e6r/4Efvt&#10;b42GI41+hytFl8eBCyppY1ezazwBlRrbzzBfpg5VVrgwK3viFNGnNJWzgAr3JNmZM9CrnTpOevsE&#10;dm1SXyqWUDkQilPyFdwU0FY2L0Qt9A5Da/C5A0c36URVtTbAX5owcp+tUnfD3O+vX/xb9jPf+QmU&#10;ruANUE4rrEXCyXQyQcP2sYkqn3KxYXFrelbIsMCAPBBr4+apS75hZXEOGFMxgzLEiA1UtmBeEUQb&#10;sIPsCGKT3AdsEpUv8dcSzsI+UVKEzJbySwtzM0z2c0u5eaBONK5v39J2zRsioa7FZ+qzDy9Whxga&#10;CWT5bmLJS76FtQ40IcBBgwBZacFKUIhG74UxfVfxDjejdSOar2m5Qj2fw0QWcWohp2LaFcMhULMe&#10;qtuhat0iiRJBg9U6w101jxtUuYh3gF0rBSE+gaqUQDqBd+L1CPphCzDfyg/5nAPYak7ZVQvyql3B&#10;ooO9DrxfVTIKK0b54BHIkCGUhuwI5PLbusdTYxbhCV7goHwxCnmZug2ypF7gOSALlcCnLVjhCLAD&#10;xAs6Fx+JoISv+CG+dieQuhXXCEHq8owA7hLCRQ1IhBarEfEa50FDqQpZiKApcpgYT6Gg+JDfykn4&#10;uWw8GoHFfAUynhocxJd6bHZmcnzGXii3hJINydSSVnq49PCRypFz7rlsOAuPhBgibXiDc+CgkGKy&#10;fF6GEQxBlh2K5WLV/krupUW938ksJdJ2kgxHip5d4cW4seA1aMMykvBn0ORoTrijfPCDHwQMUWNf&#10;+MIXHnzwQR6NgKF/2l6DGnC1NGHcSA2o7LFKB1AjKYvKAo76INy9Ssbtsn5mVLj9TW/8q7/6CzIa&#10;kIiLDsJwhE8aPkWkOWARIkOBLFTYoTkxR1wGm26SP9ZG35NIGKhVTRsb1x59qvaFb4xNjgwfaBt5&#10;782LVx+03IZY1gaNafECrjf1cDjnOPNZUuKeaHOmt6XTPS178ZKjIDU0AzBCA4iI3SVuvbZ2u/LB&#10;qSq8/5/8tcyHyGP4LpRdtkkqe4JhEv45Mz09NDCwMDeXiMa279uzedeOWGOmYEPloDkA+vJD5c/P&#10;sMv+yj6xuHxeIV4u7eX7zfr/zhf4PHTzL7EMsaXkqsQ1lWEzbCRiWmO8KVvafs/R7r97pOG5Y4nb&#10;bo994P3unW+ux9KIFiiDjY4qZSTgs1a2vdeAkQUnKWOAqhSYHf9/yFLAmasKVC2Lf0yA83PumZOl&#10;Z5+sjw97pYJqaHgFAm7VAdT1FcWwviFD1bqSuAWFK6lDnRgDQsyVe4CHcQOXGBwKsTNgjPL5Kx+Z&#10;K2lbX4oQ0/hr0OVXvYTroTCgOkq5pM1Na7lFnkdURMJUGVHMMYivjTh2xHVjxpXwdlCKjEHkdSAh&#10;xIiz3I0CbmoFIyiol3cBKzLJySDFTgBthZsMWcRjhtFBXVyYn51RueGnZoldKdUaGhp3Hezqukqf&#10;SvQ+Mt1/YkGrprWyynC7QRtxgKyv1Sgh44SKPtDMmJWmotVqwfJqWqFcX6zYMzVnplxZKJXnC6W5&#10;YnGuVJrHWKRelXnNLaO15dp4Q1ZKxbIKKndq1XJeYtWDTTwmZZPYHUkoKs6UVJf4B4tVWgzTfM7P&#10;F0k26NksHUpLOa3msIAE0Kr05yvcT2WkkDkggLZS1QGE5SFKFlMuLYSoBB4FMfUiGhCgW8G1F2/i&#10;EyKPQK4r7yvx6wUPiAYgqac4JojT36CH+FqcZiWXwL2LS/dK/wEKESxL50LjAAD/9ElEQVTPhDvn&#10;NoGnYFB8A8CseCAAZDG48wmQi/rnPGKakA4UjPXCnatVh3K0Lc0uLuJT4OSqTaFkS2NTJJo8UT15&#10;fPFY71LvgrPghj3WhRu/BOd5qogOJqfzc6WrR+1oZaq82DtfGSmFc2bUDvG97Snf32DV+mpAWLH8&#10;SDtcqf9Ai4LY+8AHPoDXCuFB3/zmN1kerHxSr0XL+N/4GgwB5DdkpV9X632VhoUx07TI4LmcY4Je&#10;D0dRV+FH9vve/y6EYOXp0GAYdqBjiekMxisZqYJp5TLq1c8XauKBbsWitdm57FPPlB59Jn1qOHt4&#10;c/72Q+VDex09o+d84jFSDdfnymGvEjbV2J2bjxamOjSoxljEbKpivYeAcOtkQQ9FohjAYHWjVuNa&#10;Rfoe8KP++N4PAo9V+djTkomkCIGDXwf6+sdHxxB/Orh//6atmzMtTSwdqzgegHDJgesnB1i+rk+7&#10;LY+6/s6KifeSdn2MJE9AYOwyovUh63LH9f+3fGDWcHAkqCbCxWo59tjpHX/55KHTc7uu21P/2Y9Y&#10;b7gj5iYQJKpbS1qkwO+bkFhd4dX2aowDa9U/ySx9AMuErVNngFHHjuLixCzlC7GD8xS0JTxhfkEb&#10;HbKff+Ys6hnnxzUIzitut1HazXWnvrRUIHhrCb1Qt4rCAE4dJqoaqodwU1YkrCWTJkKUKnHnckNQ&#10;vqb+ysFX3rhCG/kkYJBBBNMT9ZPHqoP9oCCEQHH9VgQxYWbcW7moFfMaK4f6d5nP1664yxBWyCc6&#10;HgOTjDXypzRWZhc+CSaYANDIt4JgQKtUtxws8S5iWI/Hw2jp4axi6NFsbnF0Zqx/aurk8OzpqcJY&#10;Il258aZs28HKsWjmG7b3fK6U0JvytFMtpzEyZrRae6UW04y4R+CbR+LAKJ5yuhaHItXY1+JKDMUO&#10;ew7KGjEEN9nnpRuEwsSr6KkYUaz05NNECU+rZ2q1uOuFiqEls8ErOlq1Hs8vwb/OZ+eW5setuekZ&#10;+DHFnOXVC8RZLZWrhdJSvl4pO7VKnVAdZccilE3peyhKUm5WBguZg6UGgkpbuTYQ4LISIEr0j1ez&#10;ygXlMwwPrEfNIjJ9mlPTVTIbSfIU1KrsUNtiTpV6BiTJVTg+AK/iwcnnElokiFkQrSAzAbjiUytP&#10;nBOyI4SuPO6AOAluUBAwf0pJ5CcS38O73KA89Neu/W7QlaRig/uS9LCCRKlhidwSjpmqxpNVaUj4&#10;Hq7iKoCZm4qVqgv0CjibQFg+l0cvFcWp8Ozc1LGXpF2ppBXHQTtvdRW6r41df2v7bSGtfaA6/tjS&#10;Ay86j+WjE1asZEQWK6FR3ZrVQrNueNbxX+zwJx8aVm7Vl24urfryzJyvC1cN63XPyPFn2KgkGVFN&#10;rdNp2TSUsp5ecvsX6HWJWCrsZZI1r1nXMo7dZsXDtTC0LBSCa5RUuPfqLwzQ63ihNmMykqN8azih&#10;iIFGOT7zvFfx2WhoAAZ98D3vCxvWM0eOfPXr98xms0oivOr4FkKdhIBMrJCDDgvVNbZX2ECWTbKX&#10;+z/pX/Lr71sSaSHL4OP8kpU/v4/7hN9/Gaq5EF48yg3TR0OoCcm8p9JXfd9rX3QAz8R/xcM6BlCh&#10;XNhS32v4BlXAwUA6KmI1uEd6ihwt1J3sX6JxpsCQBlsVqpfMsvIcKIJD3WqIlI8M6iktGtImesNf&#10;+IfGP/nLxcnhIx+4duCnPpzdvtNYLEVzs5aBMBYIIeLVm8NuJOzVwnpB1YrVYCS7rFjCduYJtWW+&#10;YlmmYx50KjhLOAjma8uOcxc/ZygacUsEcfiMss89Yc2DOiNyhcTMUSWLiwAZ9kYzTCiV7pWd4ujc&#10;2NGzxbHZnk3du647HN3WYYTNSrmI4xcKtBEOh6fAk9c3FjNyKjuLqihlMpcB2dcMWcdrrSdcID9u&#10;rdaIsBiJc/Fbw+gL7gu7XqJnHrS9NHP1F790w//88875gdpbbnN++f+JXXUjkB7CEGtayGzQNJU+&#10;GAZ85XYp7TngQfzGuYwjZTAUgCEs2PdtmKimcAK/BaepHWoKo6/fpJV9VaUzJcEwpgLV3mO5cvSb&#10;9+892VthPibVL4Fe+HGqRvj9r/N9C3KZBzgeXsmlYjb00nPJp09oBf5iJejQawh8wMGX6ihF0Auu&#10;aouVUhWXMlIb06zw36nH/cQlFVqckgW/UpuL4IZOMovhGevJI5H+wSjGC98HlsHKUGZuuHpLe/Gl&#10;0CMPafnaFSjnsiOBQBbBqWIZD5ItSVsUzo8JOIiwltFZWuTK9hoMXqJ/KeiWhan4G4CcsKIy/Z8c&#10;Gjw9PLxQrSXbOkOJprGB2amXxuJT9BwzFdZ4MbVj5YnWLI24gkpIr4YNxDJ52VHLS+guaWAZXtMm&#10;ktrs0yZqESXabEdJP+SWDMuJqYPBvvUoPyEMk3ZjuNFEPhavxADC9AOs/aMT4/gtnj17BplVsIiI&#10;ZIFI2IFRA6yIchafwK6JmR78J5Sn7AuyF4Ao9RbwrMFXos8QkNzsCF8r/JNUuwDEYCIO6jZYJwTz&#10;wUpyVH4egFEqn/2A4pXPhd9iP8DWAWGssPMKtCpco6BSQcDBvUj5V5ZQxqAAywpXJ8PTK6FbXvuu&#10;GsxbFF7uWrx+A3caaeHylGkMeL4KhKUlq6WOv4mDuLhbyLQUrFhkgSGUPF/hSkuM9sHDBw4eOrRz&#10;566O9s7mREtDrLE13ratcfu+xm5Spo96k2ecvpHQ0FJ4yg4vWVZFp027JdMpqcbtvxj71EtbWPWl&#10;awvreqWcQryet/IqdLswlK1NlBIlq8FMJQwzEw6nQ0YU9R2VboHwdHx0qyjyrP4q4Wa4AS9S2cfq&#10;5QPbtvzsRz74Q7feMnD27Of/6q+fPPK0smRH1HqJWDfDMh2b8HQiQa/A0LmxDXXl4lbOHEzwtE8Z&#10;cKRdfU/nOj83n8fJ3x8ob2yxN/xsJJ2xaxqRO8g81WAgYmAWK4JzaUOLl9G8/uPaZ79Q/frDQy3R&#10;kXdcX7rlWt9E/j242u/OyvYs5ttlbarzBOqaUlVrLYHkh+cdCc6zsL6Do8rLqNIYEG0JpYtwDf6v&#10;dqE81Nd/+uyZUr3avqW7Z/tW4mdVeCSCAcuDZQDcJFoneNZ+Wc+zvOtdNPl2xmBmOG89I2mO15iL&#10;hGczup1wwvWCViwS5mSF0pGk1z09ue2rj8c//1StnI786McbPvlBc8eGxeDK/CVQVTTmFVI/b9Z7&#10;GZveBS3Kdw9dBvqq0+OjDf1Ehta1N79Sv8tqb3gTXdcJlcqUZxby9sSYOzE+WyvCzUmYlnKRUPSq&#10;G62W4lPj2uBZbaSPlEo4j/nQ1n+GktLzAu5/XQV4pQf7lgJKyoRGqIuHDYGXikKjc6pvlE9RtTY5&#10;YY+N5RfmlA/Ha7yZBBozv+J0L+kcZc0kZlCBrYFf48pOpWr3PLUgs7W0UT4PGqs04gDdcjj7ok/E&#10;cDxfWMoXS1CkKTQvlar/tFUtdsQatVohP1a081prS0MoZRmlvFbwtCWztmRo+RA77qLpLVluVuel&#10;5SxH/Wl6i6azaHj5kFEIeznL5fNcWM8ZbtZzs4aejzqLYfVJKeKMR3qPlY6/lMuV45t37Y0lY4Wl&#10;XLVUKdfKglQoXqDfKXZ5wIegVXEUFlQnXwUJVwPwKh8GmFXgC8dTRQHelepSS+3zAXMcRiz8008/&#10;jeQqiRlh6QJO9IKxTOY2vgVbY13lWjfeeCOyvvhoCuTyyZhlpw52ZPgQ/CqXk7E6GFAueF4BDA1I&#10;dyGY5VHKtBo88WBIAvgC8ckOykoALQKSKr1edGFX9jeCrp577jmwKc9LWj7rLrApt8ktCwyVAC82&#10;9qWnSLORpZ1Ur+CMAOIHCx4+wVkQ8V2yf+3Ytb2jq70p3dSAFqrd2GF0bY5ubrc64lptsbw0Yk9V&#10;zGI6rjfrdtwuWnberC9qXlY//9K0rKdlXY0+MK1pc+t5za96sGUvGu6CV50t1hfrJsqSqDQXrUpu&#10;cbg3O9TrLc6m7XqiXNGzi/bsZGUK8eRFb3p2tdfMGp+vevCaHxrjw9rkOBol7Uz/C9mTL744NDHB&#10;sn/T5p6Ork5MyioY3l+eKdFcG7Pc9winXDBYvcaj6mVcbiVJKV1V3qVH805HlptaHlHVd1hZVQph&#10;OuXIsN7Xp8NVXnO1t4kci0pN0Cdz1OwHq+n/93rYJse0Z17ycgv1G7eXD+1k0ebVQiSMY8qMV08f&#10;rX/lS879j8yFtaG7b5q54/pyU7NRq/oRO8uk3HIYt6ocfLzxzCqUC5N6eb4xYmXiKVML23j1rrZJ&#10;VV+8+UyokmaiIi10vJCtKpYX5heXCksdnR3N+Aa4NgWIRqKoD1XL1ZET5/ArKlbKHZs3bd+/p6Gt&#10;BVdMJkixEzBJqiernqkK28F8lq3NZJFmjnWk07ss8su7aC+ihwWlfT7y6tLCuvyz4pgoVjtRJNBQ&#10;JDjXu3nOiW1/Q21Tx3yo4hLuZCcb7GgyPnSy7UsP7PzKM1vshuR7f1j72AfrW7sN6CK4o43YGABZ&#10;7RPbykSJpo0wKTKJBM04mATXqny/IFh0iQbA/9WpOfqpk/rR57TpGTUHrlrMZFy/8y7nmqsRole+&#10;J34PgXEP3DQ24t7WeQ4GqMUF87nn6k8+DS6A1aY8Kv+tbyVB3hbexCA/xtICSnHhN7250tnjhmD2&#10;eZpK9FY5wmLX8oPArsiGSU2bnjMef8wb7DcxHmiGijDGs1BlGAGeAzBw16i7+/bUb7s90dL8Wvs8&#10;qNQGAmHJ247KkjS1gHANWCXBLvIeNDghYgUSgZ8CeiBopgJ35CfBBC/PIa9DPbq1Us0r1/VK1csv&#10;RYu1VM7DVbgyVi5OEixge7nq3OjSUn+50G/P99YL/c5Sb32pt5bvt5f62Knn+u3ysLF4jh0ne7a6&#10;xE6fM3+6wieLvfZSb3XxbIXD8v1uttfOcvyAPXw8f/zowum+WhFTyu59qYYMNnXcanCNolSAEgnG&#10;khAcoVSpHzHrgxf5SrIYiDRSQNYC4AS8SlCXkHMC9YRzVX3RR7GCg/mKqgscDTnm1KlTpEEiiQAh&#10;LPj/8a04cki3D3YEG1GZIC1Etbgi6YuARJinOV7OKQfLGcQ/NdgEj66EsFJIeQ/YWSmkQDR5XoKM&#10;5RgB8cJGy+VoJ6A6ICwOi0BYhDxfvxAWOSduDWOo8uT244dkHSJPn00cPGQhwRbgeOkg8sR9aLXs&#10;KU69CYEtXgSiTtXY1hhDM5JwrYIeyoVTxXSX19WhdXTUYiXXHq+htjUZ0ebbjEJTbSFUmrC0QV0b&#10;Jn2VvFz/5ejDhjcEgLn45Wqj3qovb5TUARe/XG/c0CYNd8axSyhlVllgjvSXzpxYOPVs/sSL3tBZ&#10;c2yo3ttXPnW6cPJY4cSLtWOnSydOvHqvyonjhVOnalzizBljdsEoVedn5wb7B63GFBJ2KmwI6MCg&#10;4ovs+/JOq0OQl50dr8iU8H0uKi0nGGalCwezPr1SzFn+pLwMYenPw0DYXg1z5LWvcwg7Puw+fVov&#10;LNo3deX3bauHk2EX+WStpD9/3P7C12qPP5ntyYy+700Lb7yRdGFKKRRSTpnd1WtlzQJ6kMmqr4Sw&#10;sZSph/EeWP0BrIXwFXZlDFSyIIhqgSyLhXJ2AZezpc72tuamRtod4jJktJyemu0n81bvcDgShnzd&#10;undXormxaiuXLVU25dKpMCzrLp/WYnBgfLYXatOLlToQNpXaFdKRfaih60oTWP+Cg7GHtYqaaIhj&#10;DkVoFNrCjD441lmzU4cOOZ1Ni1UzXG2LKTpjaGLLl77Ufd/JbUZL6Cc/Zn7iA3ZLawiXRzqUvrxS&#10;uoA6We+fDJhECDzwwAPwMgyYDKeMpRhjVw6YK8fPtXqFgwSFqgsSg3k1RztxXHvhOX12VoJcV9mA&#10;sG++y7n2Gj8b1w8ChFVkq17IaSdOmC+8qBUrSl+XFHPKB9bv5T7VSgCGXsqXM+nouz9gdfaopHO6&#10;CvaSlG+sRoGwG6MLvv4hDwirT0ybjz5sDw6Qw5SlgUrcJ/SwMpSHUOhlbWddc3XozW+xGhvXf4VX&#10;9gsTwo/WRl57yCGYPGmpkrBUgOwF7SxoygJrZNpmE8dB4fkC3BMQePK5IDZxMCjTJmEJCDeq1Fih&#10;hmwnnK/psxWtoNVmzfKMnZ2qjg4vDZ4rj56xx0/X507Z02dqU6d41WfO1ObPOrxPHq/OnqkPvVCe&#10;PVObOV0fP16bPFmdOM4B9aEXq5P8ecyeOuHwq5GXKmMnilNnyqcGF0/3VofncC5Ib9u3H9WrGgxs&#10;VenzM9ZI5Lj4iYpFXsArqBSIJj4GKzdBsYBaIKxwt4J1AhY2AIgBOReYAqUzC0jiWugxkYw+gLB8&#10;FSBIga1sgbMB32LLRm+ICwFhSc3Fs5PAeTZ+KI9JbkHuQiLiVwqdBng0wOgAU8HikiU4CDsL6oHL&#10;UUWC4yVgn6uIiZN9wm5gYTGUE4gDCn9lLfO1+3WwMIOFBYXzfPlEPF8pRADZJcaLmlnJsAYNOwAZ&#10;4rMhT1b6kfQRGcF5lw5SrOWz84sTw1NTg9OFsXxkMbxZ27w1tKU1mzasWN4rzFYHnMpwq7HQri/G&#10;qhOeecLR+z2vH/ldz3+5aAfo/Zo75nojF7+01XCqQq4akHf44ldJG7e0UV2lXHB1O6ktObXRsdKZ&#10;08bISWt4ID45GB7pd8+eq506VT990j5z0jlxmp1VXmdW+3DVI1/2w/Kp/uLpM5W+3tKp087whJkv&#10;1cvVJVKAGMaWnp7tO3YofzhWEZBVxGwS8bDGnP/6grCyLqLBBCt/GSWk+8vgKXe0DGF99M5XQ0NG&#10;b69XqXmvdwg7Meq++JJenKoe3JI/eJOlNces+YJ+9FjpH75QP3222JqevPvWsZuur4dSiXwxbudh&#10;5pZZ2PMDhs+bAgKQPAb0fC8LexkQVmy+34Wwpg9hFwvVcrOvCxsJh5xaPTszN9w3NDs+3ZRId2/f&#10;2r1rWySd5BiUX1ltoC4JbyDjgHq+ajZUYTqMFYs1dGGBsO3pTMDC+j6S63bfDCAsHJ8PYXEwgoWd&#10;SFZKsf1XGU07tEImZTuFhmdPb/7GM+3ffHBz2x7r/R/W3v+2QlOGuDzdVvHwG8X10VCZVp566imE&#10;KR577DHgrKy+sPQGdt2AhX25sd53CBVKsuYaJ47pzzytTUzgSLB6SVMJWFjXZ2F/MCAspXfd7Lx+&#10;7Jj2zHN2Ph9SWdRUk6IF0FTx6VWBfb6rSqW9PXbXD+md3YB2mE4/7N+/TT/N3hWEsObkjPHwd+q9&#10;Zwk8p1phYlXAkh/ppRx6VcszjQP7vVveYLRsoKbUpUEAE5IfpIJzHuCJKVZs0AH5KjN0sMk8HSyk&#10;BDCx0RZlXpcDVn4e0AnyQ4HFqn3jnaojN4YTEUngWS45VsU2i15upmzYqWioua6nlmzEURptvUPT&#10;NzmVTKWcqVYyxUIC7fl6ralUTE1NuiND9sgIi9b2SGSL5raFwz2x2OZUamdD446mhp2NmR3NjXsa&#10;G/emMjsaGve0dxzyWnsKbmI8V825RueWrYlkEjs/2DDwTw0s7IHPg+BXySIbuBYIFgxC1wXmAuOo&#10;TGFhg68ERK6M8pHlQdCTZcaCv4SFRRHzlltukUwBFElqT7q6gGBZHvAhsUT3338/V7nhhhtwJABy&#10;BaBTlhNsXJQyC3iV/LdsQDT2RepLNJ4kekk+EW9gNj4PeGXBrJIcVWRoBcfLeXinqHwFkQwKlASz&#10;cguvo40qFQjL7dBQJamp8K8rH6XAU2nkHEaXYVDGfCEuB9yv1HwAYdkR+4O4JfAr8VQZHOkbHRob&#10;7iO+cbY8V07XkrtC27aEN8cX0rEwil31xepYQRuMuQvNoULKoLX2ufo0Jh3TmzY0teMpF4Jpw8Pn&#10;debil6bNrvHiVzMXv2x8dEwU4Zd0D0f0LTGnI1bWorlSPDeaLBUzpWwil48uFaJLudhiLrFUiOVy&#10;r+rLzJWM3EI8txiayyaW8nFSLcQi5UrxhZlZHsn+A/tb2ttU2kYMbX62y/81IKzAU8GvMj6IuUYG&#10;AUG3tB/GT6UVpGCOgrAYnoGw/X0a6Zeuucp9fTsSTBjnnterM/buq6r7bgvpxQXngee8v//azNmX&#10;snu7Zu+6OXvggOfGo7mqXi+orIroxouM5nITWF7KwCa6IUBPsZKfNCrzTVErg0qUQSTVmo4Eq0qx&#10;+udWFKyCUSZSTlapWGEsrNRrZN3u7upk7hjqHzhz4nRuIdfS2Lx9z67mrrZQIlau47GJN6+BkCbH&#10;+KmW1ANTdoPlODdY2Fq2PrNYrRvxjlRasbA6LCxSOuvXAfWBPAs5G90mIGyYMCffkeDkYCJfT2+/&#10;M9Jx0LBqtciTRzu+8OTeR3q7t+4If/iD2vvf6ZIbXE00HqGmROPg4bhRGwMjk8jzzz+P4CBS2Si3&#10;ID7IBMRMIeqEMpDKmLn2UlNZ04nZV1Flpn6K1AbP6ohEE5226gaEffNd7rVX+9Stb6cABV5ZRwJE&#10;RZcWzVOntGdfcPN55Tng+4gAYIGwKqpPxUWhpWXUGhqjB/drnZs17HMqmE8dIhCWYzZqcbHOx6tc&#10;GcyFRf3Jx63+XhZdoiyHnrhyhvU9vFX5w5Zx8KDzhltJlbXO87/iw01E+AFYOBIAnphixUIqBJKs&#10;GmUwXQlbZV+QqxQgGGTlz5UQVn4rBwQnUYawkJbUw6lwHA1oLRkJRUMxnlTFqZfrViyVaG4Pt3d5&#10;7T2hTbujm/bF2ncaKP83dGiNnXaq1cu0Rzu3sT9rW72zxTnH6Dp4/bZr39i4fX/b3qu7D17ffejG&#10;5j0H23Zfxat9zzVte65q2XO469C1W66/efM1N5es5OnRqdG5haaOToy55VKxVq8ywARsHDuijSXC&#10;WEI9BpSkgF3xLhW8IsSqOAmI40EAf4NfibxoAECl3waMLPtAWFhY/DpgVcF/AliFug4KJr+S+gTC&#10;IpbJaa+55hqcQPhEHDTlihSSYoM7JcejuG+KC4QwxxKgJvvylWBZAaYrIawY0APsLnguYJqFe6Y2&#10;wLuiigqvjy/s6yU7lz9ALI+kyAsw4HLvfEj7l4WHEOqBW8VKHxsGYslPxrvk8hCGVUZkae0CYaW/&#10;8C5+sUpQdnZucX4xv1R0ay5qRZ1a6574ri6tw6gnY0Y4jlaJW5h3JvPeZETPJ0N2zMzDy5tePeTV&#10;Ta1ukN9YI7s2O5VVX+Yan695vI5yPX7lTPAdln51JLQvqjfEcMry5lADiWiVqFaJEXqg6YgVIP+B&#10;niGGrotfhNpuyCuJRLnuEK0ZcbQGzaFy7Xg4Wy68WKtPDI00NDXt3r8vmlCzoFpKqEBuqewLt1c8&#10;Qr5GJwi4ADU2+lrLXJjORbuir4nzAI0n+JYBiFlOkTTM0447PGwMDiDVo1116PUNYYcntBPHtKW8&#10;tm9v4XDDRP3hp7Lffrww+NLcVTtm33Td5NV7q6FIulBOuBWidrO6mdaBlWqTd5CieldCmrCwdKJi&#10;uTBhVBYao1ZD3IewRCX6xtsLXmutgZYjb3ytANgXQ/dZ2OxiqVbtaG+Lx6KI6g309VUKpbbm1t07&#10;dyc3tXohq0aYoUPKdHQITLQAXDhO5YSgMKwvcbCMYYnnXbJnlxDWiC/7whIaw/OHhRXd2PVslDCk&#10;m74vLDr6KvJdZecaGd5WTrRvu7PenjnX/tCLnf/4aEtvtmXz1si//BXtzlsqmWQIZ9FiPY9kJObt&#10;EiHGy8LwMuhd9kajpSSMdSI7yPwCESvi2TAFwvVwgITAytpsjQ1ErhhLvi1VtWePeM8+jUO+0oJd&#10;C8IKCyuw9YpDWI8hGmexvHnypPbs826ugBQxnRYkiIQCVKwvtYwDRwjHaHp9KJOobdtJpjFM84xq&#10;SDH4IhjqsCsEYQku043hUe3hB/GFRWuGB+F73yuNfYEjikgOWfpVV9lvfqvV2PAaDZjBZUxmX+AO&#10;aQBhYRkohYVlR8TbpbOJA0CAugIIK98KoSjTs0A0mcUFywbwV3pjAHDRIolroSgprpGOTccyDYkk&#10;Ev8Li3alWAXaRUP1dLKYzhTTTblQfNGzclFtwXPzISsXsooYb9paq4n4WKl4bHR83nU3HTqwidV5&#10;Q4PW1Kg3N+lNjYWoVYsnqrFEPZGoJhKVZNRtSoc6WvRY47nRiaeOvjg2M7Nl246mlhZyFpBaIJDo&#10;o+RUiMgLSCBX4JMqNy6+ASsd1KQe5MZlmpE+KRUiN86O1KcgVzHiKzep87ozrFCBsMLCihVeak+E&#10;meQwOY9UKXHxQFhGCjLWEorHOUGZEjcmG1+BUCW5VMAZCy4X3ClmcVHvF1Qqdy2OBOLxKZ6dlFNg&#10;vfh0yiaPnvLwLeXht9wCoxW+nvjCvo4gbNAZGFuBsFSaNGCpFnn6snKgI8iOUKrQDNwmdgzyronj&#10;AUdK5Qftn5PL5+IWIs+dDR99SY8VtaJJI94T7twf39tldjpkGXT1OINcojJhjU1UB+hXDZbTgcAy&#10;fkfwKy5zIJ1RJWRnBzu6P6hc+Fptml6OLV01PsRUNnkIZsv0tmnG9bqxV1Oeea4Vgc1FtIZQU3Su&#10;GFUJNFCDFrXgwRJc9OLzDXkpCxV4HTlSpQeq4QpTSETqmfhUpGl0EYee+Zauzp5t25irl9Ofr995&#10;8LUea1/2ejJKyLgh+3TSJ5544r//9//+p3/6p/RNklEr/6ty+X/8j//xSbaf/iQ1ozzkfEeCkRFj&#10;YEBDrfHQgdc3hO0f146c0iZy9QNN49dOHTW+8p2lidHK/sj8u+8qbt+2FE9W7VIEqS1UqRDJCLfG&#10;Feb7HrTn8510LwuWJPCFbYqEGgjnwpGAgCoJ3r/gtQZaXPYj8I+2TLw4LN+RYAk9mmQins8t9p45&#10;w0p3945du7bvam5sriR9/IpRUZVBc3ESIMEolsbzEXXqEfvaAezUa0DYuUXkGgnnysDCEs5VU6vg&#10;ZVJoHQjWJ3lDhNqo86Mz6suaZefMwdPbK/Hm9qtGm8fv2/K3j+19eqRt/+HQL3584eo3hFPRsIen&#10;Q/740Oi9jx958Zmnx8+8eOzMOYxpr3xjLsCpjJyFhClDwaoRz9+YWZQe0cmTeJ0x3jIqSi5PMWFd&#10;vKnUCmxK4l2bni0+9ODcU4+52ZySiV31+HRSf/PbfBb2BwXC4tWqLWWtF57Xnni6UCqo1GEwBZDe&#10;PgsrEhQswy1WorWqFbdmDl2X2rxVU9JyDLwYmIHvKsPzFYKwnl4oVY8dr33jnvnhYSgLP++96HxA&#10;JKNMpxKWUzb70KHKm98ayWygsv+lDdAKwoLSwK+AJ3EkEEgqg6lMyQHzxydi5GILVk5iURW8JQhP&#10;7N3yQ4Ffwl0JRyUoOaLFlPUibqIBGTeMpki6WDOPTi8ulMmBtdQSseKZVLmtYziTHs3ER8J2ORYt&#10;pdK5RKoQT5fTDW5razEZGyrlTizMzxjertve2HXtVaV0ot7cUEjGcvHogmXNWcZSPJKNhZbi4cVI&#10;KB+Nek0txWjkxaHBIyeOZwv5PXt3d3a0wYbjzcC9yyZ3IQXmTxEEFWVQ2YdsY6PXAS7lGD4Ur0cB&#10;NxIGJKBWMKjcuxAtVIv4nvKtrEHl876+PsLheQoSzhU4dQTgVTBxwPMBYb/zne8AN/fu3StWe4kh&#10;E/9XoU4FvDJMiEFcOEWJxBLaWAKzhGLkAEGu/Io/KZjQilK8AIEJppdS8Tk/lx0uR/wpsVDd3d13&#10;3XXX6wXCLseqknrI08YGR194/sTE1GIZhGlj01NxWI7NUhi/JFlAqGcK1mMyi4SjiXgynSLrXioW&#10;jfHsIcP8yQvhEdUFIGyiERKWqDGIfaYYu0ZuTnQp+Txqm43xRCyiBOGsRqd1i7t/l3lNu7atZTEV&#10;NZQ0JoHBibpXqBXOabPP4mdgpzKe2eBgdLRJ1g53oqSNSeiyQXJSkD6ct+61evoOy9imaW2a2+jq&#10;7ZpOliYgONJdU7gZKMsX6FLDSKsGMAgj9VJhv+dfQHz58JW9fKsrhgh/9HaMOukLTaMtEo3QyO3a&#10;c9PTpB6hs3Tv6EEjSLFvF413MvJc2jB45Y+Sta4MuTLe0hlBAIAJkpPRVX/8x39cXAj+7M/+7JFH&#10;HnFqxbe+5c3QWDwMPWQMD2lDOBJU3Wv2a91bqLM80YMkCGYBpbgSb9ZgQfKDtNVYEaGwjd+1n0ZJ&#10;x53e0Uq4Y886QyeNcF9tb+9fH575vK5PDV9/7fDHPprobomEDDLDZrCQWCGdtDkxM0UGWbSEI0Yo&#10;Qoc0w/6LvOa8wlYiHE8z/lZLs25pPB22m1MtiVg7uBIT48Uvxnt/oFZ5v89/6+/xha8wrsfCIRKD&#10;haPYCYtL+dLMQnkpV6+UkonYtp3b8R9ItjR5MUTKyahgQMv4J2NeCVvRsB62UNBlRmHUUCOnaZK7&#10;Ukb+hcrYUqUWSm3q7Lq2IdmOSD9ys+EoqTxROWCguPAVii7fptxs8LLC6UwknlbSzTUjGo41mBEr&#10;XF2IPLF0aHF+6f0TD37o3m+2DFZC73iz8ckfd665NhG1sF8wSn3n4cf/4jN//tB933zyiceffek4&#10;c9CGbNAxbOBU8CtTgyzppXkz3cCbIGEprgXHjh2DoEVgR1I8BtBCfqJWypCQuleoY8sOf/kfUmfO&#10;Rs8nZVmlQafDxZtvj23br5kRNAddbhK+iIXHlRoJdMJ8dGuuUD1+XHvpyTjUs6sVXDPhs4OKiWC9&#10;4fOaPsdvaK3NsdtvMw7sragkDuj3IuNrFH1+7cr4wsK6Dg1b93wx9PD9qZJSxldqzUxnlE5FUKrp&#10;M2J41aheverq9K13axklaMGDw6zte0FwgHI0ADRunIfK9z52JarF+EgsF/Zf2pCM+wJZBLUInhNg&#10;x29FY0i2AJhK0ww2OVJQTnC8f7vLm09TqlZF8GY4wuADFxUCOk1MTo6fORWuVdsiYUCDm0jVk2kv&#10;noSoxg6DwGw4ErXCagBKphI8cHKAjoxP0CUwvu/Zs0eKJyUXGB1cna9AmUQacbPMCpBtAL6rr75a&#10;AqHYxDtHQCrvkkcUdg03R9kJNvlW8ujKJr+SbGTcmEBYcfkVWdzAt1gqSjwEBL/yrdQtEJZSCQuL&#10;OwEHBI4HshKQH0rH5ieQhQ899BAIdf/+/eIEAvoUnCqqCGLr53hxihCDeFAzQqDKSkM2YQfF4YFr&#10;+RLAy86dcl0pgPCy8hPBsvKsuTSjEqUCwuJIgIPKD9KMuWZZlCsPbV551jujI/1HXnh8Ynqw6iLA&#10;hl55xXErLknclFY/XCwJLmtomMMIkHAvGgvFk+EIgbYRPJkYgZRVSJEFZFdzVUw/sbSOv2M7lbpd&#10;Zl9k/NWLTN9RKwan6pGNw0y66U16197Yzp5oq5WPIMJj6FXNKlSMuYXa6II3UXaqyarTaBkZi8HY&#10;BrbiC6mCQuHg1giwXm/lQ+HA/XhaStd7TH23pm/WtCS3hHSKTjw46rPuErFtKjpbZwzzNZuWt1dH&#10;r0nZQ9U1fPJBh5sqY58NmW5XT6W15bmZ2bG5+XgyRuh3S0u7RMzJ2ljGGRmgZMm33qq4IscHaDsY&#10;XRlV8HEny+7v/M7v0Kd+9Ed/VEyurA9BALfd/oZdu7exTDBCBO7ow0Ne7zkC3txrD4a6NrNsYkyh&#10;cSw/I9REfKePH6DNYV1kWjWTVEXQVFgW8K5T5Z2pukeOzM0//UT70NeaolOTu3aP7j1UzoSW5oq5&#10;xUpuqZJfqhRy1UK+VszXi3kkGFd/4bGaL5VzxcVyftyqz2bC5I1J1CtmLo8Jm0HyopcaOVX4VeX8&#10;VyV/p0pmcYxyvqCeTRoEzyzmyjOTs729Q45XT2VSjS3NmaZGMxTOkwcnV8Bde9XzV2s2Z8bg50fX&#10;Mg4roqFULC3V5wuOXtWbavXW0pJXyufIYZ4vVou5Wj6/2otF7aq3XMnNFauzhVylROqScKVUmanU&#10;+gvR/rPFyBNn3zD5xPamovP2txk//A7zwDU2qN+f6Bmuv/a1r7FGYk4EREKLQJFuyCbi2TAazEQB&#10;BSYzctAKmaFAscePH4eUZSphdt60aRPzqRwgUESmF0bVQtk+dcJ74jF7dNy3P60R7taUcfYdDqXS&#10;LiuNVDzGNKzOcQUHASYOzSjb1plTxnNHtFyx7lkVjVxLvv/2d7lkXySQz3bs0G99k75zJ9qr9GIL&#10;YkCFrWLLV8vRK7BVKvbIaO3pxw1EwZj//FwMfkmUa7JSg/FvgYnM2rLVOnC11tEMOOETGYotHNMA&#10;DsgevooQFnwG6AEDweQBpwLqQoAgfwY4VYAsm8wTglCliQUYK8CpwYgsFN1KOnYZEEOlKxMhVaKe&#10;DxRLdmlxcHxsbmS0NZHc2thoIV/MyjjdaCZTuIrYIdKt4DIbZbAAxKYTSR/CLgyNjtETYC5Bcsxh&#10;EjEjHUAIUYFibPQNbL58TnfFKQegdv311+NBIegTyAVI5RjBpgEqFdpV4Km8y47Qq7LJ+eW+AqaW&#10;kgh9KxBWSiUktFjh5YcB7wuFSSyRsLAsJzhVAGFXLg+EBefnjDiwsCxwDxw4IKF4QXiZgFcBmvxW&#10;3AP4RMjXYI4XPCpAdiXuD+CpuDqI/8BKOMsB/FbOL89XGcXqddxzcaVlGCKc6/UCYf3wYNqwgrCD&#10;Q71Hnn96cm6C5DnwPHCNarnP1yy3/MTVKqxDiYupZ+kTNmSk88EvnVXBC/JyqPBS/mTMpWqpOFYN&#10;vJgH+VNl9QHA8hOFiG2WqPyPjBuJekO727krsqXTag6XUa8EpJZNvaCZ2bI2na9PVZylRc+F6SXO&#10;MWZ4ZFdE3F+Nf6r3bMy4pmvcL/eCd+nmZQjrZbgtQ4tjWTFgybyqyjirch5iqPF9zFba8jae7vQh&#10;rE+v8gyQGiqbRsXSOm96Y+dNN55Zyp0aGWaubW5v3bv/QDxM3j6ZqtQmC282mTs3poJe/bNIT5QO&#10;Rc+SEYZP6M7f+MY3fuVXfoWvxK/98ccf/xf//BdZ/6swEM2uONWxkXDfWZMMG4f2a5u2qplFsVdK&#10;kFxJjPohI342yx+YjRIBXXnEJJ7BvFRXpL0F0l4aGHj23qMjzz1aKD86mso9k+k8UddOnXnm9Isj&#10;Z84Mnjs72HdmqPfccH/vSN+5YV69Z4f5c5XX2TMnz547N3h2frrPUe6wxcJ8aXRodjGH3/+qr8UV&#10;ny/Mc8y8ei1ml4gOUMGs2aWlbH5pPjczOTc1MTO3WABURBIxcljBDZA0fXxyek4FwapjL34RRjs7&#10;M8d5OacKqZ1dmJ9bmJ2dnyvNTOfKAxOVk6cWz5zArRbze9/p0wO9fePneocvfvWtcb9n+14cPDvV&#10;d4oqmjrdP/XS8Olj/X3HTs/NHj/bOVR5e3d9190HvQ9/pLznKs9QUS5YCXmHd4BzhSuF8l85pwfr&#10;qMvekVlGwEMASQOoIJ9I32TmgkcjoBxzIspITJfyrVx6WXsDt9qKc+pk/cnHatMzgCdW1qs35UzG&#10;6d5MU6+WC6VmfEdwzVDTk2ICr1DbrzBBLObNl17AkVfDKI+Bj3yi/qi2YtBcrmht9179DbdqO7ZL&#10;SqyI34n9AfiKjWPG1JTz/DP6sZdIgqYYFBVHisUE6Kb0bX1PXTW+GMRwtHS6O7fZgCPGMHHnUQO4&#10;MkC+mhAWzCQsLDCI1iOWaGnNQvgJ0hI+VZhFMZfLbCEoVjjF4BP5UDaODNorP5fAbQ6OYRMkZzX5&#10;dXAbwkSTSOTLJSalmZHJjqbGvZu6TFbAxWIskUy3YD+MV8Me9h+D/Hg+t5lOIRboLczO948MC4Sl&#10;9QPUuKKAPGCogEhuKnADAFfxLcs++E4gFxBW+oygWCmb9Dq55aAjBbNjAFWDg4MakB8KaJbqEoAb&#10;1EAA96Vvy1dyHo4HwgKseQowygJhBelKMQIELPMcnzB/o7rH0HPo0CF8YTmPCAsEfgJyOUHMssmD&#10;CNYhMtPL82VHnk7wuPkkALsy0MgJZRiSE0pJpJGwLxAWCvltb3vb68WRYBmG+Wv9gYHxF148l10i&#10;GqIjk9gcibbHYl3xeHci3h2PQw90xmId0ViXbjTh+RIOt4WsVk1v0HS0IZvCkXbLbDHNFt1o1LUm&#10;02oxzGbTaHa9jMmO2WyFWsPh9lCozbJa/W9T8XB7zOxIWZsbtK2d+rZd0V1dkfZIJQk1a5Jf017U&#10;tHlHn7G1WcNZGoMU1vAg0FKWlfH0KGYGX7ByowZmXYv5EDah62i67Na0LZqCsCHDhTCwNRPDEMGI&#10;jKokGCug3awr/ydVad+dGDYaxXI+fxxUWLmOHqeplzG03XTrnrvvtnp6ekfGzvX1QVdt3bJ9946d&#10;Pt5dLkEAXs/Pgldo8lrPZYPVoHR5GTQYmXl/+OGHESf6+Z//eXoZw9rv/d7vkc3kqkOHfUOkWlY5&#10;ujkzaZ4+QfSMdvMttc4e+EyGDh+7+g1bUedqDfYDtGE9YHkUBrHbWCVoVSTTyBpnzg3/5Teeu2/w&#10;RHZ6aMf07HZ3rmQtTuXHJs8Ulsgyv5RbJPl3TrnqLyqH/qVFwkxFrPnCLbe0OLOwmCtmDW8pEy6n&#10;cTWseIvzrCVLZXypLn4pJyvlZ1UqlotqR704rJBXsQG4ALEqXZxbHBsenxqfyS0Vo5lYIp0gGrhS&#10;r/qSihSrWLedMhEFq57f51wVIVCtcYCifGFjoc2jTsHRprLa+ISXnUU0DnHGbHapuAhdrO7vwpcS&#10;LV9tKy1MuHPa0mR+slieMMoL1ZHaQJ/31OTi8ELX7hvv+Jmbuz5wi9Wz39GNKFYlA2Jv2b4qczTM&#10;C5Mj7AMbc9Ar3wgQB5XCi9GwqUChOWSmkOmMuQbUQUt+97vf/f73v//2229nIhOOSTXZ8041voqD&#10;ask1x+g7pz/7tDc1jXnBt1CvtjU1hzo6tFTKSqfsrk2RhgwQSsbIjR6eLrUz4fcaPn1ae/DbSMNq&#10;ZZWClf7IKkKcowMTlj/S6dqmntoNN5h7diqJX0d1DeUJq5zer1DxufbcvPniCyZyZjb+dBCYirzw&#10;WUJfSwH4SguCsdHqViJTuOVG0k+G/LHHFy7wNwIFX73xR9+3bx8rRzJC0ZhgZEGBNDUGSlEhZocP&#10;sZsL+8gWYNAA4QnooaDCzMkmkYwr6bqVBIMarxVZ5cIWMhYB4VKJxGD/wGOPPNL/8JNv3L71R2+4&#10;zhzsmzx7JtG9uf3mN2rdm09FMMTCBRm4KZJJvTGdqeVzx54/+o3v3E8IOeM7sAksS7EpiQBEdigt&#10;m3Cr4kjAGPVXf/VXBEkw7Pz0T/80eFEmD96lawl9yyfcDlMIo6WgxgCuSR+TnwSm+YC9FngnrDPn&#10;CbqiIF1+KMCRmmTUEF9bapjSEpv12c9+Ft+GT33qU0RoUWYJ9qJuBS8KNyNIlOMB4v/n//l/Yq/5&#10;6Ec/CoLn7kCQom8VjAJSDPmhUKrB+kR2BEML7pc/5T3YBLKvXJPIgw7YXDmS0tJyIIdwbLr22mt/&#10;93d/Fw+NS+3jV/Q4apTH7kuwWN956Oif/fk9p8+R9SqViBDOSFpIAkj9VOgqVIYaw5cVn+MSPhRq&#10;JRUK01d9bxCktVJB2Li4ZPhOHRXELNR0oTblAu/HGavqdIxazIiYVSNWjzcU4nurHW9NHbw2vqVx&#10;1sLxO2IvIOxatk5Nh44O60cn7cF7PbR36l2GdmsqdqMZbi6WjarCNxvFrelag01AgdZs6DeFjHdp&#10;+m2a1+0QTOA5hjmjhfo174xdP267xzTtpGHOhhwhV2Qm4T3Y2ZjHqZKGqlHdHydJicQlw8Z8SG/4&#10;yI/t+OVPFdLp3/3zz/yX3//dpXL+J3/yp/6ff///tncvZwORTkd1B0vHjSnQq3wWGoyIwMg4I6Or&#10;bL/2a7+GLwG4BTPRl770JaT3fvu3f1v5IzvVkBVRaX9148iTxhc+b5cq1k9/cub6m/EXpaliKUKz&#10;gqlEDH+v8g2s9/QOYzkMLH50mpdkJsxrTz+hfeneh78x89nR/d9qTiVuPXnr3pm2mZBWSRWiOQCo&#10;uglZ0Cy3OD8UZo0kAGEzWmYotspxa7w9PNETc9NGQ70UD8XWwD7LijQydi5Df8UhwbV6TsgkCxg5&#10;6abRcfFV9axIY6K9vaWtvZnQBqAu0u6+OCa+l6uHyuMWiM1LjZVQgmrMIThMicXOeWMsUifKLcXy&#10;rpDTYnllT01xsRoZpFfbCAJadYs5ZVdrzzNMpfFQshOTLySf7zNORZ+MvCX9/k998jcOvnV3WKsn&#10;lR4Dq4coC1HldSob7AliMrAPwYS13od58fHUEe2ZgC2UH8luQOsNjsE3D5qDCQLIcdNNN2E+BekK&#10;6SPtP2BtVC9Wz5v0VNpiSfvG17z/+nv1Z54D0a3JwrZ36Du2azfdrL35bc5NN3nNjfiJgQKxfb3y&#10;e7qsM7haqaZ9/u9qf/yH9ulTcVK0qsgK5Rzqj3DCEy2jdqW7sHNP9pd/sfETH9PiiQru7BiilZnv&#10;VSQxv89N1eresRP2Zz4d+qvP1ov4wpKay8XJTtlPfNsOa4k6xCL+iE2x0G3vKP/mr3MLsVCE51hh&#10;btRVug2OJi/5Rs1UFxZYx4UUhxga03XXXUfbYt6lWoFWwskBsMS8HpCs/ClYVuCOtFQ2wW2BY6UA&#10;WcFJ4jQpQ3MAc5VFEh8R33GTU3FFPClxAH/m3ntvv/qan3vXu5IjQ4MPPUBuvk1XX9u8/+C5lqaS&#10;py16WpHBQrGw6Uou/9Jzzz74+KOgzA9/+MNvetObuBZQlavICflTeFAJGKdjABbpqGQE+MxnPoOY&#10;1L/4F/8C8CcOozI+BtCTg9lnXgHfCwoM4KD8KRCW+wrM/QFalYPlhFLfMi7KnBpAWOF9qUmANTt4&#10;BXzuc58DvP7cz/0cQFaybclTkIrlXapROG+BsMDWj3zkIwwEHI/vEXcn4FKuKNcSAMrn4hUgD0Wg&#10;qs9oKwgrd8eOcMMBFRSQygKdA34ooHWlKjgJSwJ8cyGSaUh/8Ad/gBvfZfX41/pHvikEo7xyDXjg&#10;/v4//uMHX3gBjqTJjMQ1QppdkqkgPKnWmsijwEcS7ihPnMW9iuF3VGVKDQjWV53bH5YUanWYrXwd&#10;WX6v/lLR0PyQyI66WQsDjstawo00Vcz9bvKuxu3Xpxs7JvCOrcT1rKYN2e6LS+bzi6ETS97ot4z8&#10;8WIZ0HpzNPqmWHyrU0tUq9G6Sy7YDakyXcvY9E6t0TCAsO/WtDdp7maSBgDcTSOvh2Y0fdR1zjj2&#10;c673jKb1KbTlN+1XDcWeZyh8GcKyac2EjTnTtX74Y1f9H/9K27/vocee/N3f+f++ee+93d2dv/5r&#10;v/6hH/1n9G5p/IHtkqYe7G9ILb0GJ6H8QRcWUPvlL3/5p37qpwAZDHT/7t/9u7//+79nuRhLKE8S&#10;103XWWeEjCNPa/d8uVqx9U98xLn6xhgPkvkF9ytcCQylfvaDB2HdXN2I1NGjYRmWr3tP3u9886vW&#10;Cy/cb971l/W3HWloe8N1Rz9285jletl6pqbbdEJ1E2reV+Op0EDqvzUgrOUlSGtWdheL2ZfMxRe7&#10;InZ3w+ZYqKNc+y6W+p6nqWijZRc0daHzhsR0itw3JXSwx4eH5+YWVNRGOF6tO9lqbvdu3NC2EEcO&#10;usXFjZGEwUDFba62OQh88aREj5JBRCXnUjNI/9KJGdurxvc0Nt2ZDHV79bxHoFso7mrFVc+zFhJz&#10;67Vipque1NsqhbajZ+JHHrIGsrXJnZ9r++jiG9/zsV9rvmNzWbdjuOLElGw+6+qUOKvIrMRELIEN&#10;wZz1yps6cy7g9Y//+I/vueceWiwXggtjXoDjAG8cPnwYmhYXAimA1L2q+fN6nTIHsX7A07LmOYtF&#10;996v6//tD91nnlOipIpSWG2zoiSSKN12q/nJfxF9y11uMlZ0akibJZTF4opsjpYvab//h+X//Fuw&#10;+4oTptOiHEGMsLhKqPv2/6lbN/RYYuHHP970qZ/T9uxXSaI5SPmROjaOa1ek+JWqc+Kk+xd/Gvrc&#10;X9gFxZkQhB9R2saK1FHZZrEVIWOj21ZLg37HO7Xf+DVtzz4Ve+ZDWAuJYl/y8FV05NCRFCUeEMs1&#10;CyNBotKeBCcJ7SrTcwB0xNzMAQJ6AlizzDWdB3yBoVmIyQAILlOJId9Nue7atTrdmkuxUBsdG8/N&#10;Tb3hxht+4aMf30qerCcezveeDaeS3QcPzR24vmJZS6HQkmXWQqFkKl0tlo4fPXrPt74OjMMfgP5A&#10;YQRYB52BcgaInA/pQphIuBC2OYD7P//n//zWW28FQwe8qaBSua8AkQskDf5ceZvyQwGs0v0CtjVA&#10;vfKVWlCer0MOk2UA8yvLAyw4AmGhhwXCIvVK/+fkfC5YPCiAnI1TARaZz8D9wHcgLPM3vvPgyGCR&#10;IONRQJfKSeQGeQ/WHgFglQckNLYcLK66gnEpraBnWb0Ez5SDZQHNkuDee+/Fs4oR6nUEYf2hg8dH&#10;74w++ODwH/zeE08+Zi8WWqxwl1I+9eI63npqKQko8OO6vLBK3Sg8Dd0YAQJ/AFqWqvb1CtTA5J/X&#10;p1wVflVcmL/Jh9RYxbDx1TeqHo7erZ6zX9Pvamy7Lm3tnkC2qhi3FvFrsOtHyt6RevhUTZ94OlS7&#10;v1jqd7QdRuTWUPhA2OvynEzFsWw1rrzyTddSPp/XoCCs/m5Nv1NztigWVj3gqmai8kgOhUHPedZ1&#10;H3e8kyGVWGFVCnaDnHOXGbdlJW1m9emwMYtg14c/cQ0D/IEDs7nCvd/82n/+3f/v5Mmzd950+6/+&#10;3/8eW2QQkCoV8vqCsLJkvQBDSHdmEf4bv/EbvH/gAx8QL6NCbToebl6cs6C3oinlZvfk4zBVxU+8&#10;P7Fzv0bi1XRSa8DPxaxoDhqhNvGwr7yRbOQZiJRkFMHjK5fT7nt8/gv/uFAcSl/V8fXML9xz6uDI&#10;rPuea5/76N0z2COytZRWqywb/YQilXcZV9fAdIYTdsKhYn1hfvKIM/tsd8zd2rI9Gd1UrLA4XG0T&#10;Zul811bDuD+Um1Z0YWZ6bGBgfno6GU91dW/1zPDY5MzI7MiBA/v27tmB/ggOAVEFYXUXnmGt3ACI&#10;0al89/5A4CozOicnwOv03DNjRHo3XbV5y3tS4Z56Oet6Fd2KWb714eJtraQHeUaUVGe0Xmg/dqrl&#10;wRcysyNux+7J+J2fXnp7Nr79X/6idvXBYkFPADrSDOP4MvqsmDAXr4a9gtMCi0nNxVxAtBaNFsyK&#10;yRfnPVgzJmvxNKN5y2widypPWSa75cWnq3JBQf1lC+4379H++Pft514IwWArt/xVt1AdvewDu62f&#10;/Fn9wx/Vujq4WeEwrxAN63iFiv47v+P81n/CihYhiBG0B3XJMkIg7PlWF5D/+m035X7x55PveLeB&#10;ooaCfkrCsKShQXolNgwGx0+6//PTxl/+hZvHEqKwt8IDKoEY7Iny6KipzMR2rK1Fe9v7tH/9M9qB&#10;w37jIn4BspmAJvV8YWrPkx4bfRcmqyICg2htmKTZoPHAdoBC+ROERKQ8HuZIY8gO8u+ywwYxgOwL&#10;DRTtN9knSyo78i2HsXE8v+UdmwJYWaQ04AuHJ0aHBofGRkancYOfmJqenCZrX7VcSWfMTTt2XXP9&#10;jd0NjS2uXZ+dWJyZQlE6vHUfNm8jFoNoBU8hCoBKCZJRcwtz+M9LUYMLcS325YpSTkK4KCT73Cx9&#10;QwRfcb4BuEtGWeFTJfJJdKaUr1JF6TyLXwQfcqRkoJVNshhcIP4sGFqolICKli4qk5MsEgJfW9Hq&#10;4leUlpoUX1ichGQyk9Ax8c0Vhw35k67OLWOjAY4jGMnxnAE6mZPzqyDQiiMFtgpxKAhb0CdlCDxA&#10;+FwcBtgRhwpZlgiHzT7HU5JgYRMsafhKQtYA4lyCOufJMlq9jkS1GEHw4/F0NM6MkdH8s8/OjI/G&#10;qpUWR9vqoirl4Myadry44yUdF+XihOM2qlnAYyJIwWTgCKvrDfi/GkaD52U0LYN3rKdnPDfleWl2&#10;1M+dFC91vJuBNnNc0jwmNIN9PkkjBhnRwinN7dCMtB7awdim4szx55m360OeNxw2pqPGUj1sjJnu&#10;OKYm20g5doPpNZgGHrGsczdkTPAVCagHPJ47TQMnkK2a1shSjqHKF9ViAGLRyQRaMLw55Q6rUnwF&#10;s8LK6WEtQ+36iukz38FPDNe0ipZRYtV84Oqum24osxhtTHdv2jQ41H/65KmJ4fFkY2bXrl2QOtLX&#10;ZLklM+LrZQvAxAV+sYwz//k//2dGsF/6pV/C6iojiWEkUYYY7cf8PnvuTOnES9rkRHhuPh9z47Nz&#10;ud6z47gyNzbpkShkBISfMnn9YNUDQbzQkNmJ8rfvNT//lfrxEzM3dI596i1nuj44cixePTPd0TXS&#10;tDufK5TsRVevFgtVp1rBOQfGU73wKCW6H5MSzq0SMXnBC/e7qmMXq0v5pSGtMp4Je4lQvEYsODIj&#10;ft6Bi1+2EsPDsYjAa6IxVUwm63jmKkKsxkeGyC2xA//O7duh/yZnpnIoPyID25TRsI1VK4qOwbqF&#10;7IinTnLxi5QBsAdcolYt120Vycb8UCwVcs7UXCFvW42J1Hak6iB8bbcMOKiXOHKVF2IGq95vOW7H&#10;ltz486fNbz0SOznYsH2T9dZ3jBy466ml7fl5/fartPbN5YqGXCzpxYjoN21Xuc/JjBA0DMb5jeoy&#10;dEBQBNEauJaBMfB2ZfX1rne9C5fFQHZAJkophmyURD6RYjCR+VlLcAhVovrnzmrPPOlMTGKHJxZ+&#10;jeasRvIY/vtNTbXtO/QuJe0DiK2gPHeF2n+l7oaef954GhICOG2U0FfzlFuMEgxRt7zsWSqlI3Cd&#10;+Xtpx7bK7r2RZMYfAxUTC3vyakHAl68WHJYmJ+vPPWO8eNSpyyiiEoYpwUPFx0CHKyNZXXNICFfd&#10;sc9rT48kkg14T+BcoMyShC/7YV2v3hJCRyQbbMdtYM5e2Z4E5VyAZsTuIC1MUI78yZMIFlKykJV3&#10;mUtWraOAbLjgeJiv63bvv37nnhZCvkr5uReODtx3vzk523zbLVvvuNXq2TJna6OWV2iKxaqOc2Lo&#10;iZEBIKy48Kox0XdslahGuZ1l866PGvmcSQ62EmFFwPqP/diPQRmCAgVuCvUo5RG2MthEyZU/pULY&#10;5MjgXQz9bOIbIAwrB0sVBZUm6FPQpISRwazgww4wFV9YssUyUYGt+UkQXxVUIFdUDJ9/XSI8/u2/&#10;/bcME8juwMJyMI6wFENQuCys5S7k7iQ0RAAu97JSVCF4iMHYIQ7EAlulQiiqjDJSveKYIbfMz0EU&#10;VCMGI1A1i2wiTlhwX6EhY52XVYp1GKsIBIw+9tjg5z/30smj+tmTpbnqPs1o1hxMP414uCmJcgxa&#10;ytNtjaFQxWmua6vrCF3WXYuE5gbuBPUbjNpd6cSHAb/1WrwMTBzSQi8V7Icq7pFoeCobt8e90DMV&#10;7Ui1TpLCq5KJd+iha6uOVS3hPO97zPuLD6CoEpteoWB3aYXylCIBP8Qp7RZLf6eu3ep6mxyEFtTD&#10;94cClT4hr+l9Fe9o1T2XcJ+ytUFdm6LwCOx7hKVoZeQV8JVadVvLjremG4QJDaXuxHf+00u+I0EW&#10;FP3eD1/zr37J27nbSyQAtE8cefyP/uCPv/QPX9m8vRsncrzbA1Eeaf+vF0eCoKgCvik8a2MxfdCd&#10;cRbE3R8X8xU3VUJa7fSZ0Gf/BB9BrVBWcxwtwAxr8ZB2y43Zn/nZ8C23qIyH2AVsLWdp6UtrCBt9&#10;VEFzk1qV/zQHeK3skIZWVSmhjNDcsPe1r5X+5p6lbG7krftHPnpD/urtufu3P/TXjTOn82+87cW7&#10;3jlqunWn0uC4VYbydZUs7EZqIbdkz+XmTmoLZzZFve6mtlgkje6gnEdBo/NQiSEuQoaQkAWHWkYH&#10;Gu/caNyp1GYnJ/teOlGqVeINiW27dmzetj1kxSZGp/p7B8emx/bt3713707iw/wBWalgKhX6NeKM&#10;JDRYjZbkm1WPGMOjSlTRXzg2tFSEhe3a9EMxvU2r5Q2yeIqgvdrOT4/+rvrAScdAyaFaDnfZmp0o&#10;QOw0OM1N2fCZliMTu7/61NazS+4NN5Y+9bbq3kNzz6T/+CvxQrXtZ/6Vdsv1Ja0eJ0CINTJ2PV/N&#10;5FXcmGUAr+TmgFjBtMiMBu0qbn6rbn6kAZ4M4tOF2xbYCHlB/IJty0bpZbFYNb72jfTv/Z77/FN5&#10;3cz4CGq1jcgFwJ6t7dye/7//Q/yjHzI5kK6h5JGXK1QFP/hWMnUGyLF11gItOSTZnX2jmm+OU4XG&#10;vZiLAE+Xl95+wBzEe7Hspv7o993/9OvlYj2lOGGVo3Xta4Y0WIQbrs7/0adTV19TctGl8sJczdJo&#10;t1xJjcK+B6o0jg17jCpJgW9OPN/PgG3qGvVK5NRp40/+R/Vv/9pcLJPeg7qtmKGEP+H49afsCrjY&#10;ldu6kj1bjJ27tDfe6H7g3UZXNzY9t65SNPAsqwYOLK/OppPwDRgk8A6sE4z4AcQU1BKE9QhgDdCM&#10;/Bl0tfOtZPkRBQDo4sLzwwDmBjscZhtuYzTRlkjhEKyV8i4c6j3fOvvgI6lE7MAPv6f59lsrbR3l&#10;RLIaMvV6zSyWK4aFJwDDveAwoSGFXxTAJ/MBm9CKIK3HHnsMr1MI2h/5kR+hd/GJGNbF5i7HCyMr&#10;cTnyW+pHxLYEngp4lYguoWYphvxEECooMFDUksIEZZDKFIYV/2MgLEcKhMXO8su//MvYXPgkwL4B&#10;yl+5VMXNiDgPWE9xJOBsPEfJbsDGXQh5zAhCIUUvdqVKV+BoG1C84jGiLFw+SJU7FWdZNg4TR2dK&#10;BewGs8oluCnxNqYakRhk2Y2fPhBWZHp/8Del+qoWiihGmU8/PXjfN/vGBqPDA5UX+xuz88mQucd2&#10;lXq8yoJVZwFN9Mwa27ohrKNHyMHlAGFZa8e02iGt/KZE7GOGSbKNptqCVu/V9OeL7qO29mw4NLkU&#10;rS9q0VN26MlKpc+ttxnam0KhG/Voi1mL1hzoWEYcZmFeCF5dVr6DGGYhT2819FtM/Z2adqsGhMVi&#10;p3I+qOFM0QVmWTNGbf1kXR+M1h62vX5P60MJSWULc8kpVvNIDrQGJl3LACpG4VU2It58CKtcwRgg&#10;TYtwroWQbn3o4wd/8sfqBw4Z2Gvw4asX/+Fvv/Cb/9d/6hvrJSccylN4t9OtguioH/wWuLKEMqqI&#10;JUdWm3QubEdf/OIX/82/+TccKbjWf7eqxOjnG77+JRwE5146aZHXjWZMne3cWf6xH0t85COxHeRZ&#10;41Tq4RE+e2UcCZjYYzROu4rXa81gCaJmYFurRs6erf3DN3MPPDKX1sfeenj+TQdDm9vS0fDxJzZ9&#10;L4RFVTmzgRBWKXksT/++d5Zy1oMtMMMO2lhlxIuiCRX4W8kXp0bGJkbG0INtbG3atKW7pbMtEkvY&#10;NXd8dHqwb2g6O71v/569e3cgMKC6HpLQgi3WoAcvC8L6ZJA/uZ5/01ToTL3G9MOM4kRCbiKO1nS1&#10;WIsff6jlvsFtk4stt1zr/tBd5k17saIcP2L86dejVwTCikg5kSQ0Zkn8GbTt1bukDwcxGfpiGn4M&#10;oj+i1g1iBkCZ0OmRz/+d9id/pr30Aquil8nTUVGy2462a+/ir/9f0Y/+s5TvML1shVBlIAmLwl3L&#10;VbvelAG1OiS2sgqfV1oSepHssOpzj6zPyqKpgJ6KYfJVu0t28n/8kfbb/295dlEpKkoEIs4kawxN&#10;RBCbt95U/d3/GrnmhiLreF1Xbu/+MLi8KeQqN7AahBXQFcCeSxwAg3PK8QFyo5WdPBH6739c+Zu/&#10;cgtVMm0YTlX1aURiVDYbqgJCXLGUxUhCyzTGkqHi+97rfepfprfsUN8jYcP3eMZeoGsbQL4AZ15i&#10;OS8+zCRdIY6k2OBwisUezT47iDQFGx8irA35j/wWZncSR2Ep5p0NbgBSk9UVGzsrt+ATjnn5jV99&#10;7wHtZBUIx+JaMqYlYnpLc2skNj0zx5ouFIs379sTO3Qg0dCUMSKJSDTW1owxh/KICAjFkzRjfCJl&#10;k02ygPIO0wwMxdtBYiRhCiU5mXiyi5Mu+6C9IFkrUJJfUQm47lNLaIVQM1SIvHNFzowzK5tkQBDv&#10;W4ma4mwC+8RlVqKpAudUeRhMt2z8CkcC3FsltQHvknPvguVBAGHZEUcCcDOxXyKqBRstXvni9iDZ&#10;Dbic7DOaQNPiLMv9UhhB7QKmBdxLSdgXNC8gPojDk19xvKhVcIxchR1+IqABhw18CahwHAl4v+xG&#10;+Vr+EH8eX/JVSWmOj09NTEw2Nad27+3UQslzp8ecehvuwWR9JLcGxj0kLhSqWn1br6+VP+XhSqsm&#10;PYAfatfVGCFUxGmHw0nilpx51x719FFTn7L0PEkT4l44pieqhjVjVxZVIgU3HIrSUQCZSJqpdFm+&#10;x5cItjLkifHmkl+KjdD1pKF36zrLjy34SyDkDpISvkKxecAgBP8oG+YuF80EVncFUyU+8NVz/TRd&#10;PiuxystRKrirvNQFVv2Jf9XzLmxKd7BEvgeKcPBQ+3XXmj2bsarQiFGFSCZThaXC0eNHgXo0Y9ZO&#10;9H2xQmygYfS1aZPBkpu1qCwm0c779Kc//RM/8ROMLfRZsS8p4kABXTsZr6YzoflZfWQwliuaGvmZ&#10;IvU73hr+2I8nD+xXAYdqNlKLEBVTcUU2BAX8RRWzWAhgASFj1vLVwXPhz3wu9+1HF+zq+Pve0PuR&#10;O+d3bol4oWShPj2VGjweK83VtmyZ2rEbewNDFaQhy6v13YDpmci+1b1ytTStleZSlpeJJ0JWVGIX&#10;VI2orGDLuoGqtSgPVY84y2g4UiuURvoGxgaGqvnipi093Vt6OjZ1WpEwLmUYU8tFMizkC+W8mmFa&#10;m/1hQTZhc1YfH1TpfQMazKKsT9Tzs/H0nUZqRI91pNIkmCWlMwrI4KwLZnb5tXpFIjbp/yxS0nmh&#10;UiJcSmnGzEzq+dOH7j/ePWc23nhY/9gPla65JmzFvUWnd7h6cihWcxLX3aL1dIE5MO4qiK1WM+us&#10;z/U2Hm5AhLrgaIQXE3vdWufhCS+zonCZSk9UlY8H5RpVS7Ge1uCA9s1vaC8e1XJ5v02vlXAVx311&#10;vN7W7Nx+u31gL7RoXUmTfteRxg9PWKZKV35+SbfoM2UqCccy+apcljHQAbvxEMUehnujb//EHQWv&#10;DHLeaESJmI8/oj37jFOuANBtXzu87pvjV9kQR4ZR2b1bf8fdRluHzkl0L0wTM/ClVi4FSpYbqKIQ&#10;JEqDhGcozvnCLbDkXNIt+QeBUII2IQ7hSjFd+QDUF8iO+5xFjlmyQSrhDaZMFhg+w6AsmH6kB48D&#10;NxzcfSrZ1KED+tveZiaS/tQDvaFcYhnm/ZN+b6uTjnDphVy9xgSXyHcXU7DBbwSVX/olzxO1a/4/&#10;OPMFR6g1E74VloEEcAF+KpPSrjq85Y470OE7+8TT/Q8+ji+MzcKXUVG5WahZSg1Jq20B4JO6C4C/&#10;cIeBnyg/F1gZoD3wK/v0PZArMJfcAbwDYcHxANYgaxeTimTq4kO+gn3kSCwmSDSzDOBDLiHiSqA9&#10;ThjgQqFsJd2A+CqsxLVBJQfkq9yc3E5wF+KTwCfClQr5Kl6w7IirrnjBihcEt8lhlBZwSWnxoAX7&#10;4reA6y0bPK7sQACD1CXbML8FFkP04tOMh7TSR/ThuBDPkitB/IaFrhZvCkq41hN5hY311fg5jciP&#10;4lBJ82p1tBj7YompN76p6R3v6GpvQwMDUR826HbajJ8+aIM2pTWihgq1GAf3oaMzrxlDjn2yVh/W&#10;tVwkbGPW5JKeGhfRn4vWtYYKAVbawUhsF3JsmPB17aTmjXlajgzsIV+PCdYU67KIsKx7E25Kfvbd&#10;3yvWwv9b2ccYdt0GzevUPQDuTl3foWs9rscnIAC/D659XYISVn2tXcyVda3EtfzEEioCRsUj+4hM&#10;+gKNmeSrtGQaP2Ij+AjRaOW0LzNlrrt6XuUfyKAkAwU79Dic+4ku+PM//3OEUxhP+Jz+K0Yh32OK&#10;55Fi/Nu6ufie9yVuvIl2qtjwaw8n3/LW5O59NNWqMD3g2DVCg17lW5LTMzZoZoV52VGmjJBX1l86&#10;Gv2fX5j/5kPTW5LD//Itkz98m5bqiE05EJ+jaYys5y3my6K2l1lIaYn+7OqvwdTmt09CMFWaZ19I&#10;BBSrbL1K6YVvVHbGaKyYXRo80zvc2+/V6ts2b9m9b29zawt4JEdSrFpNOXeRdFZxaecVMwTN+Bc7&#10;D4wus8yr/kzdgPyTV9nG1FEJhRabWL5Y1sRk80NHdt7z8KZRM3X7bdpPvE/bu99YMrRCrWrW9BB4&#10;7spsgiWCCev7zggqxZyvgHrewUFpNpmYqPxqhZzt70NgvzA5IQlP1hxoVMZulF6IHjLSYTMJN2OG&#10;Wc7zuBUgPk9P+kFjvhF1/bWjksGqdb1fLuX84A+QDqt9fw3jN2A6IuF6LEii1Xr45DHt1LFaqcRF&#10;I6iEKPPz2ioyrl2tufMV8rIVOQ1BmFElCeavx31VHOWwwvUIZkMnnLwlUv6ANJU6v4xxDzuxSgAh&#10;NXveO0IRIpDJVBLshVIpZfZnmFLJfhTLK5SJ75TBNYnM1Nw4d0a6FT+cC2YQn2/FwvpHSc9efnAC&#10;ZtZLFa/6sPyirLathT0DLCtI5eW3lQdf4j4QSGJnqTcMTzXD0pqbu264fstdt5dr1bP3PjTywCPV&#10;6XGNwEOlranG/ZVQ9eJbkVoL8J/MENK1AuxIU2baY4OaBe0xVcDOQrLCSUuWKYLAJKcXGy4+CFrx&#10;zoYbMZwuBCrx+KBGzgNJCQkE9mVmhb4VrwM2gdpyUcCfJNAKQsGEnV35jANEGBReRspg1bLSv5bP&#10;OSGFh2rlHXwpM6KICfCI2QGRc0fAUxA2G1CVDcDNO1gWJSx8GNje4m933nkn8d3gWnA5NcBJODO8&#10;L94X0ELsi52IdyBsENYm/sQrC7n+AeIK/IL1i0wTnlstladsZ7yltXL9dck3v7mrKbWoa2hgIBCr&#10;Bjt/0bQxm4gUCNhUz9WwCkZ40jOOOvZp25k09HLYchF/V0yRsjopDwanHq+WejTnQCy6NRHGft9f&#10;KQ1W6lndskPK04hD1CmVcjmL42Vvr0vfYbRSg/zy/anf+Z/4i22xZ/LPjXh2g2cT677TM/ZgtXa1&#10;TlfDrucTfgIXVnupMX+111rH+7USLBgEvqoTRGNRhk7X18T1R1XlpX3g0H6k5XAKon1ic0cWQ8wp&#10;G/OoXpOzMOZwHZH7ePTRR+mAyJL8/u//Pp7xjCQMLHRhOhfvUhw1SDJg1DKEah04pF19ndbStAAp&#10;c9MN2s03afFI0dbyKr2cP1lu3Mpr/XURSYa8EC7kVZWQqKAdfVb7wj36vQ8PHdjW/yO3n3n/jbNN&#10;mYZZp2OuGiLLWNTX+1tuaj5wC8a79V75PIZVJws25ern5+jx5xiQrPAF4tbl2c7M5FTvqTOTo2PU&#10;8+atW3fs3R1LJqnCUpUc0eclqJj4Lgf6rPcGvud4vzOoPkDOEzcUL6Sj5ajbMja/99sntj9+trNc&#10;1u56q/Ye/F931wp6fJ7wGtRESmETxvLKbAFYEThFtYt7zFqlMYkmxY6D8DZpJOwqcXEu6QARZ/DZ&#10;VkahXM4cm4BJIMc169c1HXn9cVXF4flJP6SzOFXUOGWggTVcLoPiLPAgWW/tqA6lnoTiiBVp4Lh1&#10;BY9xLWD0ZcBRwFLxmecBHpzx6ePO2VOs5PxFJkQ4Tj1rUciqxUc8LT42Xn3s8crgsEKQdGSEuYCz&#10;vJQZENoVL2EtZuio5Sw7mF7QSy6j0+Cro9Kne1UP479XJ8SZpR0zT9nWx8e16SlC65TRUCVnhMT3&#10;e6kfDKhGl+WahVhAZj7uaydQr0hkhHE58AVzVgTtrbfCv+/x/sTjecHqX5CWUIYCTy/ArHLGAESL&#10;R/xa21o4+GU+V0sNrlyDP+dZsbJBQcMKAwjffXf3LTfmp2dGvvntOvFnlRzLAxPdyvNIWsocbMGd&#10;rwS47AtSlLsWIAsUg3YFgwLIGNzAnfhIAPiYNgj8QiWAwCnYna9+9auEK6Eb9a1vfevrX/86O3yI&#10;OBdatuBaQC1mdLAsOA8EyYQEWSveFJwqUKsVOCvXlepdSdNKxUrZAveDoLYveJYCYTmSOxJACYrF&#10;T4B7YV86qthuuLogcohkwCvvIOygYBKbBQMBqUyZIV/hj8HuzKBEjwJkcWwg6I0PwQSoSXCbAAVx&#10;WhAvW3G0lT9lPriMVeD3bamv0gHKhW3Zn9sNW0Y8YnoO95PdsVV7z3v27NiVr3rPG2ZWJfKkwfkk&#10;0YZs/onUMADNIH5ONT28pFknNPdErTJUrxRM3cETFRFJX8SLgUOJ2XvFpJ3fpbn7zXADeQs9p7ds&#10;j9jevM6AoRwNffyorFcqlGC1F2v5NV5qdFJyO7AMsrr29/34AXU+zMF8ohCtF3GdhG1u86xdugWK&#10;3WJrTY4W8ZN7Ka5g1deaDgZrHE/nxGdNDZi+N4FfNkLwIc6UbXm5C/tBNKqd2xrxzj/0Qz9E88On&#10;/MiRI+yIaWJDHtZrcJLA74hrMWJAKn/oQx/6zd/8TVEgoUPRx2mowmYxaCzbQmk+ZirdqF1/s/3u&#10;d1t33qKyc+3ZqWaQkKaUENV0qrbLYJs26KaJKbdZoFGCvP3wQ9X//D/HHz9y5uq2cz/7vpk33ViL&#10;pMKzpTDcc4wnbLdWmT6XQaw/7vlluGwAfp4nDTCsqghHxfsKnFL2VmQ9yP0Yj4NEJsfHz6JuMTZO&#10;xMPu/fs2kyIpnShUSpV6jVHCDKnAQsV6gGUV7+Or0spgLaPCeei9IRX3vQOND5r8LuQmUuGGFDom&#10;jf2jbV87sumBc22R5ugH3ln65N3azh3hrGfmajCA5CKzS0uWe8Xav0xkgiUCCvZloRX4Cc9JbMLE&#10;XaA8SiyXeuk4UpLRmiAn8l8AjgxJP7smhEWiFP5Ps2qIDldqerFAZgFMVnCifpIrZR1Xk6//zNRk&#10;td6H5TsRqDsTuiBkxnjpLNK0kEqUrNVst1T3ci5lIFZXq5ONKztvLmVxCvJdsagMh9Tia16XTBrM&#10;2BMT6fvvyz37LLY/bK2QeigYKHzM+IpuDBJWyrAC4l9hXgnua2UPWsfdqeC5qF/nyrrr15XqkoVi&#10;6OTxypmTtVJReb5yxxxAcmiIZHGfld6pehMCvq5WsOcmZ9yRYXpDmoNtEvDBpF8km/PdReU6irj6&#10;oeav//qvC8gT2KGAtc/LrorrBQIG8OsCdHsB5F2+se8FwcFPAlbygl8xn9MIYbWV57MKdlbAQaUC&#10;T2IuD5dHxyoDA7gMJrtazc52REJYVK/E08E+U4JcSzCroD3xTIU3feGFFzCLA+ZAb4BOrOR8C4wD&#10;v4oBHb0CcpbAvGLLw6iHiyfoDUTLwURNsS/v/ImDKQezgeqAjzCUQElQHdcVz1GhQqneQKxAqFlJ&#10;IiA7vGOvh9PFlxfIiIut+AmIZ6q0TnmAwXPhivjCcnVQKXcB+cpdMMLKrwKgzA+5I+4LDMo798jl&#10;qHNwNjWgcjT6qFelbFxEwHsOvpkdCQITxwNYWHhlLsE5xUtYUDKF4YBApYET4oxItVD415GoFkOC&#10;GtdUJgJ7fGJscGA4YkW3bMYlvCueiEwvLAwMzRaLuNClVaYD1pRrjnrr8zHgmgpqMkKrcC4VBKXc&#10;5Dwnr7thp9alV7tD+YQ7ptUHPG9C13AKBOi6VYV263Gc9vRQTtNmbWfWV2dBYClh6WEwJJ6qKhKC&#10;tAmo0ID5LnrRllb7nABxhRFNJorNhrFHM7a4KIL5mbnVqG3gd0UJVc5rRW+YXt2KQmcRMex5eddd&#10;JIe5blYBseDO1a9rKAy62mv147ky/hUKOqhLmjXTKJKM3tLtHbs6b7xe7+gkbYljKy83NTOQGDdN&#10;alwdEwFdlab+5je/GScfGv/rZTUlLAC3QIeCdv34xz/+zne+k94nBhyGFPZB5ELWKgSmZjObZQuP&#10;nFpKJJ3uztD+3eahw9nWtrjin3hMNA3f1Vs3aCxK7/kKbDVU2TWrlLUeebT8V1+cPXFq8Nqt/R9/&#10;y/w114dDkXiuEi5VabBVk9WvnbDMuZHGoeMIctS3bJvGFxaxEHxhVfrKdQJZkxAeWotWrhSn3dIs&#10;zuWZeBLfcTytgsneCimvAEU1YXwZHhsfHSvlC4RNbN2+rX3zJiMRzTtVzKi48fkB6EpFAThRQakr&#10;u7RYyreoaItGMLGP1cRpwYe2q21iQaNBXqIvrNyvP6YESFzhhUpDLIqe1+mB9kdfTB8fjbd0xu5+&#10;h/ZD71jqTMcLmr6UUyHvYYYHlUkhl4s/f7bhivjCBrPVeYJgGeisjWIBTEBvP9YeiIRMmUseTmZt&#10;EIlaQvQNGfc/qGeXQIEqadWaUoJqcCtZcbOpIdbWqAhYNJITbTEes8JbUqek/DsPql4WVa/yIAW3&#10;MVn4/qa+Vc4vLXCyWkKxRonpmzo4e9l1tex6zz9pPv+sUanjDsalYSXx7mXBv/oGw8+6vOZYlZLV&#10;kCEHL2m6Io5NHKGfNwdcDBuqfNvVRODpNbv63Zj14F7We1MKINFfHByZME0QIeNTF4piNeeXjHu+&#10;kHv8YbToQGRARDVbgqR8h2PlQ+ATsdyN+DIrOYiQF2tKkilXj2dCmAcgf2DbEFBfiV6khJzgMop6&#10;QcWZZHgKMKu4hvAnO0EskUCo4GeB/frl+VdpuAKIV91WfrXynCxcSHkkiTN5TAwfTrWGR4ueTqab&#10;G8ILc8Wjx/ITU1ZPe3Lf3iKwUFdDvBRbCiloL7joSnTO52AvkCJJGkGcCCzT4kCBYFYgGhwk4BJ8&#10;JmqyQFhYVSCdoFI2QW+iKcvPJToqAH/AQXFyFT9XpiLOFkDGIBeXyBQIsxJAW9Atsy+IWXRhcUUV&#10;k6Icc8G6Sj7h6t/+9rchj4lf4WDgNQUQ0CwyAnIJET2QW6OiKBhIl2txa0Bw0egFd3LLkmYQvM6O&#10;vPM5987ESXsQjpZ3zinBYVSCwFxpmqBe+QmxdCT7fb2Ec6m24vcm5JdHh0fPnukLW9E9uw42N7UQ&#10;PBVNNM4t4JhYcaoYSNLKnXNN5YH1QVjlICAQlihon4n0C+KUCDJ2ytu12o5IKeONazUyu04qmVii&#10;ykNalaTymO1dBx+prGXNWu6AQyyX06BrzTEC8kL0BJup1ozghq8W/Re/fMi32ivkQ8+kYfYAYfVl&#10;COsDduXEqpSG1M9Uh/aIJamZUeWpZhQ9d9Z1Z3V9yTArOiOVWneucv5aCC5llRfWp9XLo5jX89M3&#10;k5hpFCyjbOrp625ovvNNWksrjCxaOyr/rBoGwWseDqM0ddowfZZ1HWYHydPxutjECUe6PD1Ohl+m&#10;SensDBr0L0l3Egx0uplzkWTwYJiMdNJtb3N2bg919jCGKzUXBZiUoU+gEM7BOM5egS0XqjulbOi+&#10;p/T/9oXSqeOjd+2e/vhduZ37DCeVKJQt8KCp4pPi+G1GQqWmWK4/MXwsVp6vb9k6s2N3Dg8e145c&#10;FoQl6hAxUQVhveJMynLTsWTYigGL1JTrVyz8K/XMsMmoRfwWYoRtLa0Mpy0d7Q4ixK5dcW0k6nyP&#10;QEXcRMKRqFJ6LKFiXqiVWlsxsjXhsbI8PtN/1sbZ64awK5DrMpr1EVgWceqXTrXf/+ymF4eiLQ3h&#10;D7/TesfdWnxzLDeF87PKQkLwqaOTjsox0ajRj/WlryCEvaDBvQxk4YFUym4xr2fnveGh3NjoYqVk&#10;RljlkFhGI+tc7dTZyLe+VVpawIxeDWvhtcwKPqwiLWeUIKvcTLn3ZHZ0rGDFkpn4jPKtgNvBAVqt&#10;RZbxyXq7hFCwPnpRAaoAs6lJp7935ttfN44dnZuZIoQhxpRIN1UYxAzXjPILT4Wfe8Yu1iBgwYRV&#10;ZENIlyO+tKtsKcJkWXSGC3mjsFgtLHnDfcVzx6vnTtRGBsyJYX1qrJZbhIBVohTlUtix8zJuBCju&#10;8kDhxLA2MpQfGpxazKJPGk3EVQQcwGqxoH3jy+WXjrMkjigPDhffX75CgIN537e6URsKT6s1nJ8N&#10;NzI7gX5EpaE5b0ScvrO1+RkjlxtPJJWIk6A+uWsp5+WVdmW9fVfPdb3P8lU6PrglQaLC+KpbdUwn&#10;XMg+8+jop/9y5NuPN1591U3/8p/Hr77G7disCHt/AQzB7gtZclNqXA/OIDUlZwZ+kQTrz/7sz8i2&#10;gOsneEu4DRhKgCz7gDNGNBCq+KdKvYMImWMY7HgAIssAeoOSFAjLYcA7qEpOItMMPwG8ciTnZ0dZ&#10;9M6z11IYuS85P7/iMBwSyGUCfv2FX/gFCsavLih/8LylSHg4/Ot//a8hiWFr0EmgwABobkQZxXxp&#10;SS4q+q8KhBgqly+oV5QW2LhNhm8OkNbPDu9yZsHB3BE8FjviDgEgoJCcnwsBVfEDBj1TSFGo4E4B&#10;xyQYw6ECt1pSuuN0+yq1kI097cpRlQS5ENvcOBB838FdQHTda/rWPbnf/e0Xj59MaKFuFULjonml&#10;nKDUXKgyAPo5Y7FOiLV/5bi0bFhcH7Rl6G3TsofNudviczeaA9vLTzZXH41o5/yM6sq7xl8bR5bC&#10;xpDljZv2Qwv2LB5S8eTuUHonY49TwZcsokfCeBn4jvZyg6rx+/+ppDbCEy17dPn7xLiYZYeEC24X&#10;OmKx8OGQtVf3NrkOjVDc6USuUaFt6Uw5J5wMlRv0bKM365b6ZyovzoTPFJKzDVV/Qve7rn9isbRS&#10;hjVsZ2rUkyIsRxIsgy4ALGCcoZLx0jKKlpfT7ZJnR9/7M+/9+I+kt/csGF4tGuFqphHC+c3wbJor&#10;LZyUdfjCEsKP6jOgdmNbyz+dba0awPsyVFcUWhWyBkdu9fTj5HNrmj2rfe1h7fP3Lc0vnbn7+jOf&#10;uD27swXP/cwC3AyOMfQbHGAiLNDMSCmZ8QYf3fHw3zTNnSneevuLb3/XOLqwNqJaTrW+RuJWPx5y&#10;lS2OOVk3S04ht3DMzR5tD1U2NfUko51OHWE4rA2EjlssgCoLSxP9Q5NDo4thG++pHdt3pDNpUhDU&#10;cB5QXBdzC0MiMBbaDgGQCJoGM1ML5872z2RnA11YWq4vquVzVGuE6hjmvGOn6vVYJI7uPgu/atRK&#10;Vwr6qfzxodyi2bqtq/v2qLvTqMWsSLnsTQPC7BKpjUK6GYlV9JRnldKhkZR7/SPfDj1wpmegntlz&#10;wL37tvrtN0Yy7do0urkLiGzpRgmQUHejoXSd/nzquP7Zb225IqJaMsGJDUQYMXZYWwbTKJSKUGZi&#10;Z7AjDWND5bFBvZzLLMyVR8f7Glv0m245eP1VWSPsLBVC995T/sx/Wzg1GFMUprXg2R1+oKnviqXi&#10;qnySD18DC95cHOUN1yuYocrmbc2792y5+cBCe5d24KpoVw/B07NAr4iesWth28hRgEAdUuKeJeV7&#10;wMIwqlBy4YCiIa9WMxiZiD7AjWBqwnjuSff4c/XHn26o1qZ374rc+ZZNO3dW4omxjs7a5s2pY8O7&#10;/uFzp7/29wvTMykCvDDC4y2Lh5avsLrKpptlao4bYnkODRWL4+YXQXclER5vbMgkkWEK10nPt3NX&#10;sqXN0Y1CJV/Dj2jfweZ0Y9V2lhR37YW7OrdwnNS5gAGwAfM1kCZkJUmLDhOM3jLaxJFQZmnRHh6c&#10;OnHuhr4zs1Njcx2d7m1vSV53SzidIXNT/uS5XX/+R6e/83UCyNrRuHXNnG4k3FpaV44Nq2wR5Q1c&#10;bm6IHLqmp6snupgfRE186/auq/cuxBJac6vZ2h5OJH14rPRxmUAVC0bFUjaBTCKGHSDd7zvkvg4g&#10;7HkOEvG+qjYzmvvGfU/8xeen5rKH33n3tXe/Q7/mjQQvaEpg3R/LfGqb5iwNJOAvA8gPAvu7v/u7&#10;z3zmM4A/IplopiK+KFpagRYVP6QFSD+U9s078BeEivsBgx10KW0CMAd/Sfug0YMjwXn8SnAtv4Wz&#10;5PwivCUPRiZ34VfEq4HjJbsBxPAXvvAFVC1/8Rd/ERQYEEjBT+RZBhBfICzELS6A0MkcJvkdZEQQ&#10;/wSJVwOtBn4OolEgR1IGCUETXw4+4XMwq3C3UgAuR/FAseh2AQi4a26Ew7hxiGoqEzcDbpACcAaE&#10;rIG2BIcBYV83urArbBlAcDwpYfJwhNizf+fiIu4/raPDxle+vPCVr0ycOosVsFWz25QtxUeH/lLE&#10;Nxgp9OVLc71iCEtDbnDndujj11kTNxj9h7wXNrtHGrxeJWbiK3D5+jBWMWRNhvVZyztZso/X7FEX&#10;ks3qQbo4ovJqG3XDCyuDqTxBhSD9AZ5/dUfpXi2XNCCNgLBa1XVhPJpNY1MotFXXuzwXhglTAPov&#10;8mMfvMqOrsXBj161I6RvjoRi9dxE7tiA+9JsaLQextdi+brLq0blgiCiLats4WUZLjl3EN2mahf8&#10;quSY6CymQW73ouFWdCd61Zuuu+2NelM6b+mkjCPTEcokyrWBo3yVIpzUMTKgEYstnrRA33cE/KcD&#10;NqQGappNE4Wvx3HBJp6QZVW5qmVzlb/5zOLTz8/io/Tmw3Pvu7PQ021WnESlXsAyyqJMeXpjaYyq&#10;tJuRUiLjDTymIOzsmcJtt79017vGlHBaOaNSaq2V2mANOZo4RgFCJOu5pbmXnPnnOyK1LS1bUnFa&#10;da3GgE+aw3AkOzs3eLYvOzOLVlz34V2M4el0RsHWeo3gLX8NBi6VDNGKcIiEoiEzOjPtQ9iFGaUL&#10;u28n0tsq3lJ5Zat8tFgNV61PRJuJGYNwBkA4bpHjYpFEpeicrT3fN1vWM3u3bH1L0txK/BJhWBVv&#10;wbBiYSMUrpJUxS2lw15jJDqzGDk1uutv73WscPOBg6m77tCu2ldDHbmM8H8diPsDBWGphAC5SoUI&#10;94GfOpMjlXwBhMXMMjFWGh2olPJxp24WilnWMzt3dV1zNZCoWq5ZZ0+Zzz2lzS8kidGvabNRPa5s&#10;0/4yg5Mrnks9K55WmAnND9szWf1UqjlPR0TZSEdrbZ2hA4cyPVvw5iTFID44yTo5jq2SjBuchEkT&#10;DotTwWLAJTGFscOkD7v0/PPPyxSJFC9pXLBDaZZTc8vjY7UTL9TPnbRds7tUmstknO3bExBcmUwF&#10;S2p7Rzpb9I4/Xz57wsrn4i5EB3m2DCZoRC3WiLRTeScEd9CmROFHBdkybOOiAD6s10qphL5pU6yp&#10;2bRC1ezCbEtb/NBV3YkUyd7mgMZdnT3XXXsTGkoCYQUFMVkDMBA5cR3cFx2KgDOAAgtGMp9zJsfn&#10;nz1hLszY5bzb1m4dvja6Z38knVZTycJi+MhjS0NnSTbZaOt5F5moUMy1E7qWXbWdmx5Od2gilaFm&#10;wxETySIG9camhn27C5GYl2kwmppD8YSvzKtIXUXoslHtrBmIHSfqBhC1Lu+vHzgIuxKlCQAVDMcN&#10;mzb5vqvayEDvl75+5O++nIhG3vKB96Tf91FtW6cdMTHFsrzFP4TVvS+2vvzwVlY0cypMKmTnn/7p&#10;n5LTgWyNgDMsdHwuQgHiA8qzF6dY9gF/rMwEDUjWK6pYFGGxyINfMcRzANgO6pQAf6GCMOvzQ2Ft&#10;8WwD/wmKlYBiHphY4dnnQzZgIlK1X/rSl2699VZY2ADCrqTZpR6C1QkQ9ld/9VeBsFCGgEs6G8UL&#10;LI/i8Er3oxiQymzcmqglcHcgV2FkQbdCIYNBQdt8gnevZNwV6CMlFDqWW+ZGcHIAtlJdksWXgyFi&#10;wQpU19GjR3HSIDD8t3/7t1832blWtA9YWCAsdweE3b1vZ3ahpHnxaCw2MKh95n8O//3nxxbmWPq3&#10;aailKFZS6YfQFxloGDpF1uCVQ1hch+LeQoc7tNsbvNEYuMU6sd94odU5F2NgZsUKz4DzK3qAVigf&#10;DuVDxkI48dXZqUeIYk2nrrnm4PY922PRhEvmpnBYabartAkq0NfnQdlVHk7Bf8LOCkOrwCO2IT1u&#10;GCnNTGsaqXTDjmuS49mvIYGwvjeBv9NUBlfWo0tafEaPLLn10FK2aTzbOD0WnsVYF/ZdWfinuC6f&#10;5l8r+Bf0oAqgUtKr94BSs00d/KqiyPzQYjB5FZlPlR0tnGlryRO5HAk5IaYc9PdCuDagdESD56I0&#10;SLokjfbuu+9mqRmM4xsC1P7pJGvVgKLB9Arpj5066ytmOC314jHtnm9n771vtEEfvHPX3IffVNy8&#10;W5uvpieLzZq5GHNWhbB9T+x8+G8aZ08Xb3vTS3e9c0xxagrCYiNf3ZrBILVqkdAuqpnhkp1fnD1q&#10;zz7XEaluadmajncReU2LIlO90s87cxZHKpas23ds79q9lV6gmAUUPX1jlGrsvsuk3zd8FjYcIXZn&#10;Zmq+91z/9MLs/v179iynNghWl0w7q5u4XQenBc6hlM6Uo08oCk1YLOZO1b8zMhszUjdu7rkjabUA&#10;ujyDZRkRP1bMNq26XooZC+0hu7jQ/fDp3Q+c3TRN1pGDlffd6l57QDei+nwpVAb+4QLEgPQDxMIK&#10;rFweXfwnRMeUfPXsMCD8/+y9BYAkx33v3zPTwzPLdHvMDNKdmBksWZKZnTiJE4de8l74n5e8FyY7&#10;TvKcxCHHsS2zZZAxBtlCi+Gk0+kY924ZhvH/qf7OlkZ7u/LtaY+kbbXmerurq6urC771/RFdVZJJ&#10;cS6VYDGXdoYHy6UC02Tc2MX78rE4+qCE28VAPlDIR/L5iD8Q9gdLxfIw6t6eYL6mTOlNVUZ3Fpe6&#10;no8/7AFYGhnhtWdsnEkXkpFopb0d645qqUhwBGxoIgT69YeMownpInIAv0NWzHcMHWzMy8zUTLLY&#10;z2jyxVs/63fHj6k5MdTI2jc8EB0ZjDaaKTEPIEOLgIaNg3WiW5rhz4dpblO52AKuxszLcfP+QITV&#10;kM83PGm79dChJ9gzFWgapFwZpX2IBF345ULWuAaIRdGyMONioRAmoFNnVxNUciaD5K2Ms+L169Z3&#10;d6MPVvNAzIOg2wAMrO1RVmWBiQ6YsfU167NoIe8bG831Z1PlQgyKAGYC/hXdehTFfZVIwNeXTfGl&#10;CKUeKlVzfAdj12haW2rS8pecGHFCsAYaG8EdQcjoxlaZDiLBcJZqDoXLBGiT7iGlMBLfoDFOlSU9&#10;MAYFsOmqIJ6JENa837i2rxlHvK1UJWKgCW7Gmqy6a/czH/nYvnt+uOGcNV1v/anoFVuK7Y20ymQh&#10;4OJCPcQAQBM2ILYGf+sqm8qChSWgA3yhWFipdbKp+cokH6Bmp0NYVZo4fwp6gg6lz0p6KcjSxMB2&#10;oE9QLAecB7yCblHLA0GKHuc8Anc20bQsSYWMyU0Z4vfgrrvuwgnAL/3SL0FkAivr+7+tB7tAASwS&#10;nYtfICwAFOCloFyyEqPAgFSQKwtf6RiAQeGJke9TABmrUUIAKykp22WXXcYlkrHi1HmR03I6q8/B&#10;jQz3CiRBvfE4kDq9gpyB6XR7+vkLL7yAKwMgLG3xrJvvgbBsfP0bbrhh+arl2bSJoRdvCOXLzne/&#10;O/Jv/7j/h/+dS+W7fP7mgJPAVaTph7B/TNrBUAltlhmBsKwZ/MMtzoFFlV2wsFeGtp1TfbSj8FzU&#10;NGWcdBtVXIAdnb+AxT20QaLhs0O9P4iG5lx62UU3XLVkzYqGRBOCylioFt3NMz4wTg2kHW7MBE00&#10;IrMZhTDvpBELYBZg/jQ+/ao4sDYeaY3agpF7aQnpcbEGDXvHbrYUJszl7uL+bx1MP5fuXNiSuNCt&#10;LM8edA/RU2JR858aj/S5efLkQ55xskk1GgLFczToPQuTFKwZDYSVW1ozMQHfjUuETDZfLo0Sld6b&#10;K9CaCKKUZlYT5gV5OzoOXZsFKhZdTELHL5A665rrmVVgPK0G6C6sMYzBR3D3nsqnvpi/80sHulsO&#10;33Fuz+3nZ7o6q8OOP1VkbY2oAGtbvLUDfKuEPEDNzmNhEw3V7Q8AYVEkSF06DmHLHoQ1wvzJtqlc&#10;INNKy6FIrpIe7XsSCDsnXFjgKRJUWQ2VK8NH4V939BEUoLkJz1lzFy4o+UwYGshX+pm34vLE0wbR&#10;GivHGoQdVyQYh7ArVnoBZk0DrQlIpoSw1WAObYNKEbUJVHKbaO3Z0sBI6vDTYw9lyovjzdd0d56H&#10;/k+lkDLRB3DzDKjLlMtRtzgnUc2MRP770Tk/eGbx0Uzi8uuc6y8sXbQh60bi/Xn/SMYY4MfoluEz&#10;DcJ6y2ZvJTB+wJTHtKKJj65qqFMPF3ocaiESAb0BPQMsfaEeIfAAZNk8UiBjERQKBsIRXBMg5MGf&#10;Jp8RjcGaeMgbMcxmluIBaD9Ws36W3uQGnDJgiYWLLw7ENGNKpYS+IKuIoBvGBss0LU8oqpLICly2&#10;y/yq5OK2VGCS0H6J6YYRl88l1CqPaPA7kXBgwAxxPjS7CdVlPLZiB8gCuyEA1ZAMhqI4Ry77RrmO&#10;YSUWiuDOydsz5439oEwIax5heLN8EK0cVG6AlSHjasvgWuP6KhTqGIHV5sGesMC4nK3i0j4J1id/&#10;vQ6DMAe8gllUYG0FmGKhZawIGPGxNTco0xcdcv0NAY6Zz0qjZRRpyhFfJR4KjITCEMe4QWCNyljN&#10;iyM5YYkl1xATNxIFA+bTGO+ofpcO5cmEg6kMRsgmIgMDueGV0Ykzwb3IsBYY1ShpRCKsGahwjo+f&#10;iA384R/+4Zk1FKot1qn61rqBF9jFCYbzURZp8Xgmn967Z2D/3nSp0trVEpyHeQc2JiY4G0uLkuFr&#10;ah7g6olMcoaqRF8TuQAwDmQJ/JJ5FoQlH5g/AWf4nGJBwIEasVqweh2/VgtWoQRU3bCbMJFASfKU&#10;+VRNxcf7hApzReYKbMaB5Tg1YtLIoI6AvDwaHEwaHv0iSfZSKwG9EesqFDfR0QF68lCZW1EMsCy5&#10;8VKASyAsVDGQgufC0oOMIZ4hmKVdICe4ZCXUToE5SYaAcsVc4EFyuSWUo3qQrgUH0hWud3xLkUDn&#10;UNRnkUeC+sYPrwx85+tQpa1thFpl+QjOSwfcTEtrk6+cOLj36JGhPKgOsyJ0sDxtAkhK9OWEz17K&#10;wtaynp4urAnVWi1E/emG6uhc/+hSd3Be5XBj+ajnDcapeP46PK7SCNkZ5wrl0mGA4rr1m1936/It&#10;5wUbGsPRxni0KZyMBhMxNx4NRCOBSDhI2EwUqRrioUQsnIhxzAEnXa7GIv5YJBCNB+JRnIr5YyF/&#10;xA2wlo4F3ZgbjBEQm19vj/oDUT+uCAIRXylUDjcn3UBk7IXC6J58jDa/timyJh6eE2vu7Gju6oi3&#10;t4WaGt1EzB8N47jIFw37IqFjd8dc5YkhZgEnHCIMKbsvjC9RPCy4yO2cMMpvQW4MsKMdFo+j7h2K&#10;x2ju8ViCSMdNjY2xKFHKYnQBTTysrPiUyAFp1Wfg4PbqLFKlnKkG8/5ggiXW/Q/4Pn7n0Sd+fLgl&#10;sPOdN2QuP7fYPa8yUIj0p5I4F4o56UomUGaxZMz8DSlp3MpBi5WC4erAgZa9z0TT/YUFJjrXKC4u&#10;ykXjkcDra5Psgi/H7h7LEyxVkbseDRT6WsL+lnhzOJDMZ1NHDhza9cILI0PDHV2dy9esau/uwlOn&#10;cWoGDjVcngFCQEI5lfQ0xtWvid0FtxtMp7KDA0OZLOZcTBEtChVfUxAz3iE8w4xjdiCNAfksLfEM&#10;5TojBZwv7hgs7RsptMQaVjc0rQmHmo1NOAUh0EnFXwz680m3FK0mjvTP/97zc3+wvaUciG1ZVbzt&#10;BnfVMl844eBJd9RjfDHpQaWTlQBAxERsovBuIFyhyvp6fU/uPD0eCahPS8F4S+iaR15JHemkbFJX&#10;00ZXj0QwRMZLhPGqgssNKMwQKWORRJTlMIdck+UnnlcQRYPS0BZ56e6P+dh9XIXzjgbcELJbsz52&#10;w24gh5lMCEgbCkcZPuBII5jnGY6mvhg6pmzWTJkK5lgnvTKbckYioZgZdILYHISIHuYC18xCnFcG&#10;DJhwCoxVEX8kxvjayhFY2pjlmwQ4TkFZJW7KOeluGhxsOtwqJrlhhlpv5yE41UgEqnEGR+rK9UcY&#10;nQlNiL4MxYhRMFOpYcpEcEdma8NyeLZTFgtqbERHVtLgcCjiUQyUMBSJoBoO9WdM3aCQcWgBbxoK&#10;kn+AwdZnfL0ajtoU24RvRFIHJEhOWv4AKhbGCQEMhJkTDdFqKsYfpGiEpw3zTQ0lSx0SXJWvigUY&#10;3wJAJ3t3MQ7T4h2m9K92hoyzFstSu8YulXHP5+Yj4eQFmxZcfdlgtbr7oQd2/vBHzr7DsarfxC02&#10;GomGf5el1It6COPvI15WzBDdTK4GQHLyHsCcp+C0HDA+QTeCCKlcwVAZ4Nf7EyArWgaJITLBr5CR&#10;4FdpkYqz5BK3APhk+K+4QbKO4il8OT6b9R6gPk/ZDFVWc1b64ndQi7R/q2Z4RxJTSDJkzkZ8Txl4&#10;R5CoYhBQALA1mgnnn38+In4UeQWyhchBvWwUD+IK/wZgYlSEKSSXeAseR6OnQgD0VI6wLPVA5orm&#10;AMz1FMiMN1ktnrRsnbBsOEPa0nSLQQUbps/vAis7W5wrr4jfeFNreyekS0+xMmSWkGZ45CsYAnC6&#10;mU+VHhmLQKox1GcARujJeGC+teFEa1J8o1wqyQSqregU+poSjfM757clW+EqEYTSxscCpTF/cdRX&#10;MLu/NBYop9xyKmA8HmQJkRREHa886hSGq9nhcmaknMmGChm3kAkU0k5hzMmNVfIp9nI+7Zg9hR/m&#10;anaokhkqpQeKYwMFFKhyQxm0UErIQ0M4Cywa9cdgQ8RpjlWbopWGcDXhliNOzq2kebq/mHUrk+4I&#10;Dlnxo6BdyuP2IVfKZYu5LAHlKvlsKZcp5DLFfM7E8FTUBbOQJ24Djuhxx2jEdFg6mBUgw6LnP1UT&#10;j1R01Dtm6rvM5vMTaiBgnAnFEJLd+7Dzsc+OffcHPV3xHf/j9t1vurjQ0hU/UvEh1I9Vsk6mmsr4&#10;sx636TlZsy7YIGXMce0xhnWtqWwb32qTe4Iz6ccDt004YHSj6yrQB12YWAZQ+YVsHvJ1x/btI6mx&#10;7sULVp6zobW7qwCzn8fvpodejVjCxBLx4KwJ32URrGCsh29lGqmf8cPxY6U4di/nEv5yWyTYHgj5&#10;M86RvuK+o8XRsWDz/PlvnbfwmobW7hJCYXx4mbAkwRJILRaqNLjho72tX7i/60uPdFVibTddF3rv&#10;2yPr1jnBmK8Pe/WMg+O8ULEQgPKbtov+k92eRffoKZrLrESUS+OSmZoIyOgVsHw1HdYoRyuonBEE&#10;GZdNmPDjL1ZeUVkrYO2Pw42gYfO8U/W7R/G5+ZKbr+CygD2IBmnZeCc1Ih7Xh29OBvPa0w13jhVr&#10;Tc2pJpWyY4jAg60lO/NSKl5LLmZh1EwULvOxSzjsdQgBjvcMCEpTeBY/ZcJwm9WR34SgxcNr2UkU&#10;KnEcZrFSMczHZHu+irA5XHQiJSdcNr5mje2VCY+FQYBRHh3fxM96Vgaep1rPuZVXXt4SD4kTpmBJ&#10;qHSSr8Exg6W3I3Aziy5/1UQ1g8P1FIxRkwiBQpFl8zasqYpOtIxqmRNlFVbAsJ5mN0X5vUDBxquj&#10;U8QyOeaUE0610SklFcOMjkH9M2AbbG0+iVFTVN16csFpu+k1r3Oym/Irz7+GYvGoZgQCxokwqhzO&#10;8vmd11w276JL4uX8vgd+3Pfjp5zBNONPJQgRX0Zh2ygJj6NYlUHQyn5IVZmkqxLlAyhBY9YXoxh4&#10;lGXlaoAbjaTJ831DPnL4ysYtIDzYTcT0Yn1gN+GBAIKkJxmUKgAXfAkgJnNu4UFy1Ar0tO5aX4y7&#10;44WKUWnV8y0urEeHKjmPIzGF5OmITSXQlyYDReVxAGsgLJfkG0GyXS3IhInFFgOv0fjBSwM0qqwy&#10;yVn0LbfDSpI/WVEV3A79DFOreLMSu8jjLPXJnxM6/ytvAKcsB9vtvcHLixJn/iUUSoKKxrr9xps7&#10;zr9obrKJbjpqZIdVXE8Y46rpe8ie8p1ovSUwWG0YN0NjmRZt3CCa8IIMushzTGM24wEK+ZhgYW9V&#10;yefy1VwRd4Is3fLVwkg5nS1XM+VKpoz6EhIvHzvogj+ZJPG7w5/8snNS+3AhP1zIsY+UcmOl/Fgx&#10;O5JPD+dSmUqOPQ2WLWdTpfRoMTVSSI3kx0ZL6d50X3/maCo3VCrgfYjq8FWCAeVmno4zJcxwwA24&#10;QUC8V65OuhO9sICOVRGJYSmdK2rHm3w5h+04Tj+K2UIphzac+SQGjphADzW0Yogyrx49p9pei6Ux&#10;a8qU9eQpazmzD8Ixh9uL86xvpu781J6927dfuOrgW27svfISFELQ0CoXimZVHvVnXacYwDNVZ9VM&#10;kKAAVL7MgT32nIHX1LWlJm2UpBkGx5NNOMBz1qT7OAllKDjaAzGw+3v79+7Z27P/AI1k0bKlC1ev&#10;iLU1Yz2Vp4dBPRmrzHFjW0/BBs1KIS3NHAKsL/mpTSnjMHb8+qQQ1tgZGSBdShUO9aZ3HUnljgyv&#10;Hhh5cyF/UdUhFkW0EihA0gK5HAiwZAw99NanDyz4xhOdT+4KtUQDN1/o3Hits3yzky04I6woc9j2&#10;OHF/Cbf9fhet8DOwBVJbltSwjIxwoUWHmt28Gc4DOAbaAL/AVQYZmrU4NqaYAPhRESZ8FCfDKBqU&#10;scLyNF6NCwxWtUauXVOABQTRrPALAe6CepCDU0+nkAAEmKuixykwbRbEBvqNT1gvlkQxL6Re5W31&#10;WNboVhnFJqFb4uCg8hHBNk+lAR774IqNdTnn+SXUVgZWHVUn450ZFVqUbz1DHTw2T7oHffChzDye&#10;C1YvOBcqFZUygRKYBYo+nKb5clUftg6Zstmz1XLQRDsA6qAnqxHPE0loLvNUaWtcnloIpINX/7X2&#10;Yt7ROHlVrAQ88bLg4+FGkcxUHIfeysGIts1LQaaUMDowrMoU5TdLR/lVNGxsDWebrMZdJ5r6l/0z&#10;P7XCvCQivdHemU70u7MAwpoJG8YUPUB4ZhoCCwEj3A26yxdtvPbaRd1dw/v2H37qOefoABooSC+Y&#10;0akuS8FaCKiPRlZgO0AebVRQEhzJxrgmAYf8qup2GW/JhgmIxkmFMeNeJRADCrYTuwkVBKMJCgRB&#10;ysgOCIiN15VXXnnLLbdcccUVsKRQsKJdpfkhCEtJRCAZ0dXLxji2MEv4m1u4Ua4P4Fa1piENB8BN&#10;oWrO81I6T2JFcJDzL+nHcJUcOAnI5k2lhqvzvBS6DbwFKJZ3FArn0dKmEIHNnya8eN0rSDv+rNjq&#10;hycVWA0GKFkrvwkcGKIjQxOsXhu//IpF8xc00ZvNuFFBLZPmJo8uM7MVfRgFFMGmaAzQ0EtMsU4p&#10;z5+aYlHlMlykwbAmkpbrZNCIYthkQY2bVGMVzaDqy4UY5IPsLqsw3FkihncibjWE9JYIOFWzggYM&#10;4m8aboohh0E3yLrQI32RlQaQ7hiJWwBylWGNkZE9Xy0V2CvFfKUIusxlq7lSsIhQ2BdiRYkUMObD&#10;GxAWtwiImVAK3GeKjpdnlpUsts3icrK9EkTBLVwOIAqFfAqWoExwy+4LMtRjo1VG5dcXIMq00Tvz&#10;BRjIWZ2yG+deeCEwLATQueY81Q58Wr7y57QEUjPz/V6rubCAqj76qPPZzziPPzi4bs6OX7j10HWX&#10;VquN8/qyTPEjLajmVVuz+AmKpBINw24DwiYzLRoUa4Cs2T1EK/Rozfv0h8G1SnPsLkLsmJ15m15i&#10;AKy3qsmmM4Slwd81kswli5egPxBuTIyhlomnADrKi7jKaISr2RhlQyPVr9mRjVPCNS5WlIimFCkQ&#10;vYhkJ9EjcCLRVDA8VqweGRh7oWdw35F+99CBDft23PLoY+mdu1Mj6Swq6CG6aQDZt3GXUBkYbf72&#10;M/O/81xrIuJ/03mV2y6odnVn+srDlUIOgBHmgUUnl8Hrbgg4h8voM2/TXKZaMiPquIxOs7CdjpWG&#10;la8x4WJQJZQRK1b5fGFEg8OEIDRqoLhewpDejMtlxi/YA2Aqg0ymym4W5d4ZKHSkWBh4el5bGQ6N&#10;0qkJ/sruISc9GG9u6KyqJJoZJ2wqnuWJ9AreLyOwAdjeVMEo5GmsVoCWOTIUiemlM8JzUK2vmsMM&#10;1ajMFL1YWuYab5CFVZ10Nz64DZg0jAWjPmDRwGFeyQBkvjIxEdijmO96OwYPJpIZayOGf4/8FTas&#10;CaDMikA2D3WMuN4CtRa9Q62xV5EuYmyESYdBmNQz7An0QsDJU4FQweye6SSahxlMkqYqP2kJSMb3&#10;4+OUfRjgpwr+sTLuw2tPU6Wpds0ILhxlGwnHotWOvzmfobqwx76AWR6Yl/d8Z1SxjsNRbKyybImT&#10;6cvuO1R95oX5Da3O0kXphBtl3s1nUBYhPSmNtQhVBZ/PJyLocjqFyRGeI2FJJVgXKynFVqsAKjMU&#10;UbbAO1CggmxxXoAP5AqeW7t2Ld43LrjgAvIBw4mmlb4BQFAieBAwKcGCUhLn1aAwhXGl2E7OQGpK&#10;hTSfZMSWhFXVWkSjgBlMPaVbdSQSkw9y/K9+9avYbFEGbKcoD7mBKbkKOCYHNsW2JTEneR2OlRX5&#10;SBcWTVkuySWCVAntIzgJbKWK5KqNTTgY1MtTVDBx0uKqeX3UiykVb405FGeOvxWexpS2b1MGSGgU&#10;JKQL29mG/1cz4HmK9d6Y5XPQpGjrcvK51Nane9JZVIWaGZYRExktbBOPu14Djr/o9DS6afRGysAS&#10;HBvNSGWsxRmd7xtaEuida3Rh+wMe00Be3hTqST2JaYgrrEi0zwmOtnV2XXR+lJB1fKEyAyDjHt8F&#10;wTrNXwMqmMHsmEoYbsmz/dduNukusQA3XmnMXOzJ88xuEKMXYMX48PRMuxguUSJzA6XGQGMi1Zp+&#10;ulA+WIo0BJrPbQwuDhajcAbGOJfUKP/wfK/50vzMuvLYHYeARjsAJGEwucHR7K5xTYTHbJ5lZE6M&#10;3PA52i1TVkMNxnbXaF7YqYi3QWkHe0S65Kwu7Mz3LDghTxpJ02YgyaO0CaE/eDT09U/03fWVHUf6&#10;Dl1z0c63XH5g/QKcvOPzzPhwMwxbFY+U+RAe3UPwYOh5luPcFiixBgrFWImVWKHAZIXdzO7m3c/E&#10;M0dLS+b3LVibzsQZ8d1EMZsLoSlGyK2JOyq0iEuO3YeSqWQ10lgKFfLZvoEDg/v3uiP5rkRb+zlL&#10;GruIWoKPT1gRiDojGDblY0nkKVoKPHmThrdUCkeMHi4d03jZiOAOejCT7R0by6azbeibGe7DTwLW&#10;g1mm/DAeRpMVdBbCBXyMYbuFyJU88WGUxhobr+8jh54vpn48svnerT/9/BM/vePxdfsPrb5vZyJT&#10;aFvc3OJvzQ7OSfkKqcgj+7bc9fXYrqPNc1eFbnlr6MobMi3t1Xwumh4Nw5uY4hjG0vMRLUjmKeCe&#10;Sbqwpojj+FXH9UDq2GapQcaI6L2BSqoYgLKSL+0paxmTIyN6Fq+HUZyx8sr0DAY/+9nq01v985b4&#10;E4mcUyBQjOcglsW4Q3RlA2CJ0EZAAfRKNYaLTdeqiMdN2kHqJwUV3v56bcRbrXgfoVYgSu+Rv94n&#10;UWq7R4slFuRQ+h548fqOAaN+LPqN7gSelGteQE1uTBmGsRxfEul1PdJ2XIfAfnhdG99EN3v0p1eq&#10;Ca9g042/i6loDf2ex246AYUxGq9e/uYfE/ncPLqKjhcTiVd08yFKpRC6Cmhre7a+xkbR+L0hgprJ&#10;ywujKzM04/6G8Z6BHwSOVLk2c3lyyxdf0K4cJjSY4x+4zlCPBMe+gHEu7a2AzKWaHMCwZf7H7999&#10;97ef+tq32pav3PSL7w+dtxGfazHqKEx0OXOH6dreHG6qFin/4ODnP//5f/7nf2aSe+tb34oCAJqd&#10;wFlMqYCA3CCv/tCK4D9xk9QyOA/MB70qq39AgNhTmWdxAIyTbwhhTVApeJFM2MiWRyjSlQLPgk3F&#10;5gpZ8kL8iYuAJ598EsgLICZbECHnLYwWfpWk3jS6QABVV/zIghplpAVk1DJRxSM9ebLxmjyFlyIN&#10;ygxkK5yKozgeh+E2ZZNVFtmSHlyr8kO+4qSNW+SZQdAc5QFAqmpMcJnnQlSDocHN+AXDrxYeCT70&#10;oQ+dLaEN6lsa7gjuuecevixeRXnx8WW3N2OMj2LZivPAfc6//vPer3x5MJftxDsBCqmMhhUfukT1&#10;AyItz1v4M4dNZ3PR8/INNVQPL/EdvMDdc2Xw6XPLD3aXnrXR7jV/2TXtkWTsx/7Q/nXnbPmFX+hc&#10;uxKRLUwEcVfDeEnwyH49vH4trlHDMpR2pqkfTURF617Oc2ycGI+vqcwZfz7uNDYebT306cNj9460&#10;zG3qeusc3+X+gfCgUffBq7m3mAYsG1Ec6BMltPFZrX5K0FpIz5LoXy1cv/WbCiPZiHV0YEdq5aA/&#10;8T1JO7z22mtBsdOp+9m0x1MDrGNco/gMrwRziqbczt2F/34w+NEP78qODq6cU7hhS//a+WlfqHGg&#10;3NJbHGgZn3tfmrdRX8Lmtoq9JJAMRigTipQwKXzmiY3f+/7S/oPVK9Y+cNOFz/nRhSkljamYO7kF&#10;9Isy0ZfmHygWwuUk6j47yzuPjj7aNHZ4hb9hQWJeckkbUJQyMXYxoglXSflp0pcHfjJLm/UVXQaD&#10;IH+wd2h034HDfaNDyxcvWjyvC9N3vDSBUAolFCuhPIDonvKOEbdiV4T6JXo0uYMRXybbM3p0/+CR&#10;9h/uvOXrL7y1d/BcFG6w9KmEMhes7H3npqc3rXrCbeoPHCpGns4079oT3LC68bqrAhde4DS2Ohn4&#10;rBQo1glNQbhSl2eYU63jaUw/MY1xgubh0Vr/1ujH4FDxjWWcu75c+c9/gYD1/dT7w3fc7iSixsrV&#10;OMb2/El5lB5Cf6NabELWnY4NRtKD4wbU1SCsJ1DjrOTtBp8gW0PqpuAdk3eX01H02jPBM+BQL1ZJ&#10;HTA2Lh6dyo5txf5Dkc45zpxFBCbAy26DiRBcl7T++CS9w1kDYY1bE7M8RpZqfs1aQWrVqaHKk09+&#10;5x/+fu8zW8+79bb1b3lzYOXyUmMy6Jjg18YbDwm9+zx7QAcY+ulPfxoIC1Z7//vfD94CXALL+JVp&#10;l5wbSzjOBoqV7aT0oowpn2fQJ5UD+RZgNASbisdlcqX/cF538Quxd9999339618H/0nESVaauaWT&#10;wIF0bni6zB7VAzWjiwmW1qlS8ggeRCZgYs5IeZcDcaIcC7sIIpMV2cIEv+Md78BzljCx6Fis7zHe&#10;YuPdVX5SCiKghLBu3TpUIMBzUo2w4JsDqo5HK4gu+YNiQd48FOfJYGKA7wc/+MFXK4SlIw8MOd/6&#10;ztiHPvjoE4/Cc64pFWPUqafVo/Xn+FaDsNOT8U0XwvYkokDYA0DYD3ygY83KItEl8fsSIMqhUdS2&#10;CvJ8dLU0SdsFDS2uVVO0yLIey1ru32rm1F4vUIg7TY1Hmw7e2TNyz1DjnOSct3X7Lg/0h/q11Kzp&#10;MRrpk4eGvWlEZaiX3KlVc8mKHVQ8dRCb0uJpzquFq6PVD4sqNmdoh48//vgshD0Zc0beQW6NG2RD&#10;JpSwYi6nnG892P8vX2z+xmd6W0KptfNKS+akuTZabCi4kZJvBNOUyTZMcsyqvIJtDZ7TgLAod5aQ&#10;GP2o7+rvPntu71Do2vnff/PCh+OpsXSgeSSEtaHxnXLsVuPDjrmQdBtGCv5t/vRTib2Zxp41Cefc&#10;UMtcX7sv5sWCYjGGCmFNzdVrolNE+cK6isbIFGJczBvN3fBAKnOw52hPIbt0Xtf8thYCGzIcRwMh&#10;Q08T1tmfYfUYwOQFx00+3H0ECm46XRp8oikyWjqcHHHiu6/41qM/969H3zhiDJj8oTzi28Jqp+dn&#10;ln/hluXfTAb3O0cCyb548sLznBsvrFx5zigKWn25+AjxopEbI5eeIrTqqxTCUuvjMnCcOSGdrtGH&#10;FSe19bmmD/218/lPm2//5rc7/+u3nPWrRx0nYUh0I4dnCKo51rQL3ZPRI14+z4ozgkasR3DKtMIM&#10;bwyHQylnaLAUDrntbcZo2CyTDE97Blon1dgSOs34bOIpSpRdYs9+6r9Gf/TthrUbndvekd+wNusv&#10;N02AsKegws8aRQKjOeEp08sYW9OhgbC40Y5H3Nzo4PbnC/sPdje3R5eucJINxgWf8T7vKTZ7oghm&#10;RTBvvpBHXo/3UwYylFOxc1KUAYFO5kVNjR5zZASiPEteY+U4VmSk/EkpQABsKEwnIE9KCBRMZJXU&#10;qDkDPuZxMJQwoFInRd8U6bzCzwIWYTHRZGVi5hHoA0B/gjgVxpZfLLR0izYucYYbuUU6AKQnmVwc&#10;6C4xxGQFncxkj20ZKWFhSWMxuryHgD5Jz43yWcsxYBT3W+gPAGF5HKWS4gH1wAFwFuTKxp88hcSy&#10;dQNGk0Y+vCgtigRnowyXxQYbzYDPNMHB8ovwDqPTkNPYFObrHtifHhzABCNGxGqPczXD04vraLkQ&#10;eAk1+5N7NCg44MuFnbFm3+g8//CiwNE51YPJSh9rmhdvrlupp0LBw77AaFf33PPOa+hqRx5qQq6g&#10;Q2C4eE9GKlnRuOa0zUQA8Vh2VkBQSmD1GNGeVJ4AmJAvGslERp9J5fZkQvFQfG3cWeDPBNCp8pQD&#10;a3YSxsDYW415A9/4pmMt0rSpy0hhTlftJd1ktaZUQp1RJ9VSSm/KRjukzVvzyp9c6bMpjrsGDNr0&#10;uCN0Pfy4cMpnnb6Bat9AqLMlvGpl64IlHW5LVzbS7SSbG5pDzY1z400d8eZj97Z4U3usuT3e0hpv&#10;aos3tscbWrgj2dKbX3Sgf14xH9nQduSSOamIL5wMt0Wi4a5IY0t0kr051tiMX/lj9nikJRJpyMfd&#10;0YZcsDm3rC2+omlOU7jF6MvgLM8N45GNHedI4RA+m+IxwsJPtidxwBRmasCPEjFDkuF4ErXAVLYA&#10;lJ/TOae7vT0WDMWD3N8QDcFZJALGY1NLKNQcdhtQzwomA8OV4YOjR/b58bTYurL9gjnBm/pGz9s+&#10;2NZX9BRkaLYVZ2HH8HXre85fPNaEg6G2JdF1G5ybr3LWrPZFkuWhrDOaN1ZIJtoyzNcUNJ1h884g&#10;p1rH3aB+QkLT0Ey/JpnRzzSiem+MTRdL9/wgfNddzsEjRn+Tc0uXOMvWotaCmjB16mmDSPZtrLZO&#10;G7tZIo6rHz+yhmNCbuHp+xoG7oU9/h98J71zmy/ZGGhtB8gU0aI1g9gZxsJKn9mgL79RCTLY1SM7&#10;mFJ273Lu/ITvri/7hsd8aza5q1bi7IzozcYZguaIU7OdNSwsvVef10xdLKC9mJlotJTRl8tlnGcf&#10;2/bx/9r73R8tWLtp1XvfE7jwvGorETdd9PKMrx9MU2jWRWy9/AMjQ5/97GdhYUF1BGhF8VTOp2AW&#10;peUpPpJNSFSmzXZm1azPJoJTf4LzQMAyaRJs5S5FtAJHoplH2C38Vd16661vfOMb5aKLZNzLgczI&#10;gMLf/e53v/nNbwKeSAaI5KQoVZG+dkYHYYvHhUOF7GS2Jk8cZgElKZJmcWZ0cVq8EX4G7r77biUj&#10;+AI2WKQhW4pHnnJQQHoF1wWbcgbgS7FBcpwX4Uq1gAlkpiZXspDTgGnQM+9IPmQCx0yAVggwuNtX&#10;MQtrVKr9hWI1tHu386//0vuf/3FwYLDdcTqNw22zAtVqWyOmZ71qjGKnsU2XhT2ciDwaiBzauGXL&#10;L/5i19qVJdxB4oKbaBSYAnjMK8/m1x7XY8F6/KoVtpqZ0KpGIskHLNa0wBFj2KS/pamv+eCnjgzf&#10;M9DYlUSRwH+F2x/sH397D6F65BaVIQebqoj6Mc4+y7KwZnQcV5iZMBrydFswHajMasl6Te6lEaJI&#10;cM0118wqEkyj5R1n0rxTDBuDlIhxSYTJR9ZJjzmHjzj4KDX6ztgY4lGDvuCpbeXyeFKfNGOs7z3i&#10;03x/Y6UIljNx5/w/2N7xxW/MObS3ePvmZ957xSEHf2pol1YzHtabZJtysjTjfrIUyD2SfmTvyAML&#10;grlzGhbEgl3GDxJzgoltiVE7Al0vfjL6NlMoEniKvIYuNriI2IqB4KEjfc/t2Nk/OLBp7ZrVyxab&#10;EjLw8u5oWED7ofKKkJj4BEZBMH04dWjn4O7DI0cj3Tet7Vq3vHVLNT3/4R3uF+4v3f1gdOeBOdFo&#10;at6i3B1Xp95/ef/Clj6HWFQ4jm2KpZONSdQT8e4BQGP6oiMWjat/vzuFYtKrlIU1lkkmLIsx4vI8&#10;VZkBlggJjz0Z/H8fdL78Nayo0rSiqBu7/Vbnl/+Xc+76SsRYw3BX0WNhjbNd6dWeto1yUwaamJMu&#10;oT3uJLO5wJ13Ve78fzgqTP70rwTf8O5Cwi2VC6hb04SMR84zZzNd01SdZ0RnnM0Zv7xUZyoNBev8&#10;00ecp54rtnQE3/8Lzi//ojO3c8RxGlV4O5Wc7Hc5e1jY8cWYGbO8FQ2/nvzHeE3B4DNZKI/tP7D3&#10;+e1j2czc7jm+9k5srww5BkWPXp6h701DxiU1kdYIbUDNXn755fCIUkiVgh1gEYgJvJMWgXxgMS8K&#10;ShrPwONOqeTumJQKZGBcJYcJKG82TspFgNxmgfkw1ULV1cZth0ZV1FnFUIAuggEF6VIqnBvcdttt&#10;yOI5kK9ZriqkLbeIcAWtcsDT8eQKpnz9619PgC4ijSlPMiSx3AjwdBKg5ov2KrCYkxRGigGYLhEe&#10;FmgL9AS8cl6/EjTzSxrY5QMHDoCV2eQIFixLVUC7QtCSm8J08SCOqRwy5DWlS3q2mHPVd7DjYWEN&#10;hGVyqhZbWvBfHd+18+ihg6MovDL9elnV7A08rsBbjE4+g0/Zr6fLwo4F3cOBYGrOvPnnn5/oaAdW&#10;SIc+5Pn8s6ssKY9aqrKefxVMNF3qGPrTAkQ7JL2IaH14PohE09Gxrani/ny0IZpcn/Qt9Kd9mClY&#10;stXroJ7+j1l0jm82E8u8alEnntVWTT35qgLUQ+r6xEopcMxrzrKwJ3HaYFWCiTWhrxhOYczxPIEX&#10;v4726vzFge65Tnt3ob0jNb+7tGh+cO48X+e8KuTYgkXH7sVFi8sLF1YWLvJ+2RdXFiyuzlt8sNz6&#10;5M7GwWF31cbKxmua/YvmOB0LfK0tvoXLfPPmH7s7cxc4c+cfu6fmtYbmLvR3NI+6oyP5nkTI3946&#10;L9wIOxx3YnEHS4NYDH6iFI44yYS/sYmojJw5dvclE06MSxEnYXS/q4nk0Xxh7yDL+mwnARcXLvDF&#10;Y+VoyEkk8rFoKZkoxVqJYeNrbSi1uDvyvY/3Hz4SiEUXbty4+k0LOy4ONKzztYSbV412LkxXCsHC&#10;SOequaO331h4y23FZasJ+dfqNM5Lt3f0J2NtxUAFmR8hUDFJBnCXMNIkcB4i6Slcxb1KWVjT8b2p&#10;3vuXighiJz/YX/j4vwW/9ZXREUJsh3CJgx5KeKQ/xbB3zjn5eMzzo+15E/Y6ghHcnzYI6xUcnRkU&#10;egksapZ+Tnjfbt+dnyt+/26351C4vcNZvtrX1ooPGIRmwMTpmf+exJ6uuvP+9xYPvAkzXwgcxSr1&#10;wQer//HRwR8/HKlG3GxhLDVYam0OrVgdCZqojjWqQnTelIvMGSr6aVybTO8NPB3o2kRo6BdjLuq5&#10;jsOtJAvr1o7IOZsXXHNVuSm67fEH9/3oe+kDPU4qZ/w2eLRtzUOH8YRdq1P+EQyV/RYydEnqJYiX&#10;x1bwGWeAjBzwK5k74MxGQJDVv/xwWTpWia1Yn8zlpQvcIEAsHwh6f+heebYS1SpFBeuZ1VJNmp41&#10;kYswk88g8uEMmXDGSlpJQG5S5AVP86d4WduYJHjljIJ4ERgW0y42VCxgbdFnRfMBKgtITQBbUKmJ&#10;rex5ZgCzKni0gj4oHgRvCm5WPDO9Rb2AeHqf+cxPbaR/tD4cXlXWr3duva19zdpCtfKCN7Vor/GO&#10;td5/kt/IaNWPQ08qXj4xcBrn/ZiNtqEDe4Y0EtnXEo/rxkgiL7MtbfaMTa/zEkog4WBR7rU685Im&#10;oLy3KbFQqbQI7Bl7MOERVkVHt9c/vb4M9Vct6lWzV8lrBXspFD7JX+A1lr0hk7xp1iALf8YfKjj4&#10;Jo2xslMzCAVDjSZokYtDikrShPecdHcxjKpiHoVDN+PTjR0HcLiHjfpC+NLkfNiHJnfE8UecQBS3&#10;qUYhZ/JdHg+O2eNJhzCtULvMFPjFwJ9MOAyNigs29HiRr3mNl0KYuAeGMpYvjGN23FVhUI6nuLLn&#10;loQxGKU0mBHPZYFngG38Knnu4rHkgmur5INuGd+tB4Z27urdCTfd0bll/aq3LW1d70TiZZxiZXri&#10;wcElq6qrN/hXzi8umOu/cF1l1dwxp5AuIiHzV/EFP6eYdLJFop0GAAxh1DWKnnNoGO5pLohfFW1T&#10;+NXTLkJG5aAU3d+LJp+zcmPpskv9izqdJd2Bq64xf+YK1YG+rCeMNCIwbzQunzbwWqt83K3UUKDn&#10;JCzSf8S593uDD94bThfDOaf0yAOVH36rOjTgpa6eHpuzl28m4wQBKwHjh5clxN7d+W/d7XvyCVyS&#10;488MvySlrU+XvvG1HMSgTIkEV042eFWxzxoI662lvDlSEIHNC1xm1OgJG8u4Mnde1yUXLjh3bS4/&#10;+tyDP+rbd9AZGkVmZJxHeuOtx9O8OAQA7OQ0AAwqbU6FG5CXVikGKHgV0E0x0ORdS2qmHGhTGg6A&#10;s/CRUKFQpyA8slJuMvkCtgqbKsqX3BeAIHkhCfEFMZmJOcklXA0gwYcilR2VJmxBWMFfebbiQGoP&#10;sK1KrACwylDAms26zeKVBaM54C0osxwOoMmAkwFuxOEXxxCubBxQGBKTEigPH4znASIdwASrlkRL&#10;i42WWy7F9HoVQ1jjutCIhcBmQ21txdfdOvfSy+Y0YKYxDl7r29ipmEEUKdzjOAX+wKq0LtrDpJti&#10;UkihWRtfX5Z59fhVWdnfegwqyFjDwB7iNQEVvA0YKcVXgw+0eTSsoGftTO10jZKdAHktCLZPt6XS&#10;JVulltOtL6TKpjT1hO6p+BCvjWdkyma1DLQ0Ilq4gwDRJ33RlBOr5HzArpAxbsrhu9u4lSygLzsF&#10;gjXOL70d55dlxgvje5I/ywCUTAGv9GFcDZWIiEhA8FI2ky/miqXU5HtxrDjZ7g6kndGsky9Ui3AE&#10;Y6nUcC6TQuKPpwJ2t5g3v1iolEs+zPzHRv257KR7NZ/xFXN+3gl1tUzayWUjOHgpl8LE8UCFAFXg&#10;bMaXzTjZnMueybiljJsfGj30/O7nHh7tPTC/qWtt9+ZF8U1O2j9W7Cv6Dvmzw84wQ33IbQokYyPl&#10;eCDRiE8mQoB4aki5Iaf3oP9wuuQWjMf+QimQL+SqhUzcLcRD+J97bbSySd7SM9s3VCBqyGMjhU0X&#10;O2/+6fgb3+msXxPduDb2pnc5b3lfYsOFvtRo3qix1OpJnAKN8PTVmy+D7zgT7sC43cBwwjm03/nh&#10;d/fv3AqpDjPrbn129EffSe3ZaVRapiuyOwWNAf7YIBPzJK0SnXTK2bXj0BOPoFXQhPI3ii3BeHPI&#10;bdy7K/DEY8bRhx2l6wm4k1fUMxDCWjbrJQcEnzaOrYm468Wdq+1mJI3E8k6c9WsiWVq9uvt1t27a&#10;sMX36LOlT3/EeeFJ6PtUKIZzP3wSmZBD+MzEpjOfhQZlFvYcZ6IhQGiAuIyf2ABnIlylCcCf2sRo&#10;itq0Xrd0C8mQpKN4hycmQB5/kkwxf/lyOuZA/KvVTJDLAs4LZWpKlq8D6TPQFJi/maElHhU0tPQt&#10;2JGromBFuyo4AgdCz3oXMcTcJUsvMKsKb0OR8eKgUjwzoBaMPy90GFBmVTguAjFs2bIFRVuu4n1W&#10;5KvyEYQV1ueJIpilvwv4EE98Vmx2YUDfo6KEe6SmLJ0Kq3ypNaXrHyQkQAV5kK8JL//t7c6737rk&#10;La9vdapHHOMd2iPXjX89CMgScb1O9saXNU6sqlVgqNZIrEKETVmBIFLXhprK/v37UQvRMSoirFik&#10;6IzGCKBWxzqpRRQb53XAikgONyTNN80VF64mtD3K3IjJaIFGWletmAB6gNWyx/N6devprHt6qx7G&#10;rQFlVa/gqU6qqdev4K16gOpQYJf0FgprKSiwy6ZjJePeelu0k/0VXjv5x2BYNZ8Z8wIHz3+mq2PM&#10;CV3qjwYdRrQgjqLCcKuEInqZsHXGUZKCKXsatPoTPhRsl3dC2WqYUQT862ncYjsZLJcm3yvl4GQ7&#10;QTyxscy4RkYRN4Irt4ArMB5kYJDna9N4pEcXwmuhJrC7VIAm7m7JHygFiElEBCbPMRNRNhziRAJC&#10;i3jE8rcY5cUQrX7EsMmR7lF/ZXtm76Njzx8KuQ2Lbly2/D1zG84LoVxTGWwuBELFaMWEGQlEhirB&#10;vsJYtRgrEvIODUmoal4Ql32+MqqciSG3mjdeQg3lG0ui/TBaDY3m0ImtsHiebOdN/AT2Me9jYpqC&#10;L4y9nUFvaNGaPmg2D8h5JiWnCNJpCNWgKjMMunl9Z1FvVRodWABUO6gVnfnauJjmu+H/fdXG4O3X&#10;pN5wc3DjOU5ze7BtTmXLxcW33F5943XpDec1BqMFfFh7irBMr3yymlXraemkORMn1iVIBnFkQpXI&#10;gZ3OXV90Hnh4eZze4s/4IjhLCz30ZOMX73L27OMTnpYyvtxDjdK4p+FQqmS1Ehgddoq58KWX5H72&#10;l5wrLnbWLwhefZnzrp/pv/HGdCTnjAxhjmEkNSbGQy1YGKO6R4yfnO3Mq7NpvqcHKzSOOm5T47x1&#10;6xZv3tKwdPmTjzy668GHnQOHGrEgRR8faVIsSVBjTx5vvGwZWZDiCHoRCOWpB+AokMomXVghVECb&#10;8J+YWimAyl0A4FVaoSSQbN06rTQjvRfSVl5XrSbAOD/1otaIfWklY9P8bWfrY2vl2AleI4Whp+s2&#10;XkHogVejwIj7KS3FtlG7LI3Kq8lBAa8G5yqFXW3cIm0KqViwkVhQWID7eAo8zQ97ipJrYUD5td4w&#10;rcgjuaUWok/Gr/1kpRJjIlMW84CJFBWNOavWOTe9fsvSlcFwbMgXGDZq76UsHxDPFrmSoaxO6uZh&#10;StOWeQoIsFgogjWzuazCZ7CBSmH08RTBBrMOYIV2tZ4lpAAt9Wixs6LhScxdovbtJmhrdaY9VYOa&#10;7N5DkIb99awhje8Oq7qAHoOUGawSghCnmqt4UzV1QVJTfg8x86eQqNXitRytPRCorc+5nog9qTU/&#10;m/nJqAHTEGo+Z7wwPp4TGu//ySHmVOdrw+2L2G1chczkOdk+jZcx0jwMhQkY5wTHvNh1yYDbhY1t&#10;utSzu+/pF/buHRtKLu644twVN85rX0rYPMNJj5dfLkJfbjdR5wKYZRKdDr3JcskoFFTdUDmI3LaE&#10;2sKkuwdN67KtBT44zfM7X0FCQmpXOmbiWbzByotB4M1W6rPW9lTd2YqhdaBBQOtVwxs1M/ngeUXz&#10;OQRKMBoJNrUYr+d2uLCf9DQKZPQBjLKKj5CW4JFModK3/lz3osucZSt9K1dFN18QW7UhjQP3I4ey&#10;KKCcadu4GoYJNsb8wpjd2OysXjf3De92b3u7c9E1ztJ1zsYLM7e9PfLmn4pd83qUzGMe5fziZrrv&#10;S70fzuw7nuYm/spfpkzEMz+2oMVMIUPvduYv6Lzo4pYLLySw+u4HHh7+4QNOT4+vgHAKFY4AYTI9&#10;Q2vWB4YbF0wJhgxJKXMuq1pglQQUhBb0Jl5Wm1xQaZN7LLAdKQXmhIblnEt4tP6AV9aEbTvwBJ7P&#10;gt16GauFp/W9sf5YowD3itO1z7WhZSkepcXSCxQLnwrJqrBh0v0VHiWxALf0KCyIVxAHed2Smq9q&#10;AyxLGtLrpVQe+3av/OOemhz0LfhVsDQqSuw4w6WoR6ExFSbgxI2bAcJigRVLaewIognnnPNCV1/b&#10;3txytFreGwjiscEEazXBZNATOsmbqXNviKeEaJGkM2mEpqMjBr8KkkpNxfottqyzl9443+CXZEos&#10;aMu9FtHKnZwyESOrzdNA4IY0VSMGJZc3yThjrnq/xs3yWArlFDKUuoIysVBYOFWI1pKsgr/Wk50K&#10;qZP6EPU6D7pXW31WJ7nWZ7M/WTWgQcRzPFRTsR5XLa/RtiJvf+JeG3pNMY14oOaKaWpXPwrKdexe&#10;u90rkfTRvDc3erFVE5BrpExseh/ebxpHy9l9I9ue79uZKsXmtl+5ceFb5rRe4JYTpYIXfsmE+IP6&#10;RdpmFG+NTNmIExHW4JChpubrhQE09LA5Ewn5QvAuuHjOB0KoHOd8kZITrZiIqZPtnvN/Y4BvDrwH&#10;eSFJT5s0TLBVOmySKGpWUi/WJY26dh7UCMyfsp8W82LnFB3UI1TCuRKMKJPKZdKMbx5ZAGftTeUW&#10;/tZPTCeryb5svibMqnlPk4i3CccGN26p/vTPh1//Vmf9Rv+6Nb473uz81M/FL7402pTwmdDfZ9o2&#10;zoL7cLRvrHKdRKOzZIWzZq27erXT0Y4hUioZzy9fnli7JrRsJe5M0ST0PoWBruoqHJ5EnHkSsz41&#10;38JY+6F6hdylWhxBVMESYNnyjisun79i9cCufTu+8U3nmaf92TTsdrFcxSWgV7ks+yzaM9EyJWq3&#10;HgkAspKSaxMXK5JSm3RhhflEu0r0rCmZR3BG572Ga0ScHIhPmtDBtGQ8VuhpqSk7wU+oT4tfLeQV&#10;fq3PTZfYKIkCMcgACwAqXwcoP0hnAKqV95KOhF5W2ggiXOvJ1/pLUq4Qf2lBdv3wcWrawCt5isgA&#10;lV/qHKA3BO44EcONAwe4KbA+GXbu3Ll79559+47s24unhv379x3YvXvHwYO9xXL24gsb589DkWBf&#10;uYhXKaKrlrK5cihIdO9TsdHqwIXG69kw6LUWvlivJgmDVmt2caW5RMgV2lVO5TiwmrLCrMK+FsUq&#10;vQCutA4U84KnAETTKYN9x0ZJYApAArvJHZsy1+26V0oLFtpapQXBVp4O8BWdzK/IYxG0wrK2a9RT&#10;uVYQeXa1w1PRSs6KZxjfMbXJz3MJ6gFQ439rKvp08vNK7t0JDPJUso13JgtDjzmYOntvzrCR3WsH&#10;mGUXUfcthwOhBGLA4Xzfnv7d24/uLrrzFiy6asOq25sa1jpjTml0uFLK8miyUAlMQAWLlL3Xq8Xq&#10;AbOrxHpYIVki2lEBUJND962MZCNbrRQwaxsH0i89MJDf3K6I2DL/4IlTY/aT3BiYaDTxCctqgmOY&#10;ktYZx+qnlr4hMWOUuANtdHDOWIyrBaodq00GRk2TWvBid1UgFgSXJr6yKKST/LpTZg8Bb/Q2PB/1&#10;qI2uXN18zfXt19/sbNjidHcF2xqdDeudW25zbr65aeXySOi0FfNlqkcOuY0YxLi4YX3krZJYbJWz&#10;TmHULYwkCiPJ4qhRZEcAOU6ye47MhArMvSexHZ6JdTat1mZiHBqi2h+LRqg2I+BtbWvesnnZZVdG&#10;GxqObH36yEP3O0cOR0sYDXgh7+Vv3vN77CFKv+d31awUtWnVKBQrGy+rBSvTLrF0UnUlE7FHVnwp&#10;NtdERvKuUjCBUSE8i2JtpxLitDBUWIrNJrD31ldLPf+qewWOtdmUoseUmzXtEtks+zMUBiBlBWTR&#10;iIWdlasvufGCo7UeGKQQLPM1sbOqAcEjFdsM9ePbtD7iaUxsa0wgD8BKHLU777yTKMTEm7333nt/&#10;9KMfEVyNA2LPfu973/vBD77+vR98454ffuu+H/3ogfsevucHD3zve9998MEf5DPPL1/qX7wY336D&#10;rr8Q8LF6QSX0pPcv6pvZGZ4URIgCABjW8J5eQGArqlMTleIpkwoo0GoLKFwwG2oDoHZ0ZDkjBpc0&#10;AE0pywpuCnpKzUD6CQP9A8BKPj1U9cBAP3q2R44C/cnILABkEUgGNXQ8rttQj24VEk+6ChZDK3ax&#10;RJAibm0yoWoLYW3v0NRlORt7fBqb1uyjT6AGjKX/uDx8nIs1JrxTsaRTs6ceopEdrycZ8hy7GVA3&#10;6V7DzZpt63czqI0TwZ5ig9k4KBf81bifGA6x5ED+4HOHHtnduz9Tji9Z9IbFC65taliI2VE12+cG&#10;c8wDpTKmPF4xxjGqLbbnOdngWA/i1iCoeUqekMwRfzTuRMLsbiQRcZPBMkviyW1FXsxZdiI17vkU&#10;6bwe+6HFCDBBMPLYteuEuYmOrMFEK2H6uEYYi3ql4qWhSRiXB3FgOjuQFTVNsz439ixmIjfz6wm0&#10;uJN7C/jEtCajG2JMeZob3PZmXMNmwYJ4ukfbGQu+qH8sES2ik2ZUss+wDZMOg0+8dZc3v9OF8F2c&#10;cnzYi9PICN6L53O0Xrxy+9HprnU5daJxYDMLYV/uu+KZ3wxQYX8wETL+tnHP4uts77z+hoUXbMkX&#10;0s/+8HuDjzziG0uHaeRezCAz63sydw85GmyH2F/RuWzY2HrXsCIvzRJknC7V7ZompZbHsSguYTsl&#10;FqQTNpoAZO1K1J63qFRPORbaqg70XLvWVBNRYlGw9ctQO6NrLOCqvNtSQpWKAvN2grMKBiaVXzHN&#10;ctQgqGohrBwRCLxOeJwKVg/Hz7D+OHlxbI0xgOJWjBgThKLA7InXhH4Wey2XC56rtWRjQwQYb07E&#10;WhKxZlh8VJ1bGzO3vm7NW9+2YckyfJHvDwTyoFhWDye7Bkz45KpxaiFm1MTm8JhTqE0L9ayqKM0A&#10;pCj0aXlQSflFdoqOFaCUHi1zjLxVeGDUbEK0ntuKo719xlUw5lsAS6aZXbt3e751Iaj3YzTGGeYn&#10;6Frdok05SE+Xp9QrCdjjejst9TIxOnojqdVa5tV+PvXEWRb2ZDe5k5t/bebz5r9akGKB2poLg+M8&#10;kAatF8DxJRTBVB4SpoKwNXloHaj1VM+duD8cC0cJOjCY7d3W89zu3gO+cPvSpdeuXnB9K/iVIEzV&#10;AcfNYnxhBPuE7iO4ESbJZudFzAHnze+L7+UFQFIyLkV2OolBJ5zP5gtj6XyFHKIpf/gIpkGT7txl&#10;UFHtEV4OAZPbyf1YU+eubkhP/+hHP/qGN7zhne985+/8zu9ABNCRmTjowv/5n//50z/9029961v/&#10;6I/+iOA7f/M3f/MzP/MzH/jAB/6//+//gzIQAmaI+Ou//ut3vetdP/dzP/eNb3xDwsxxLtbQRmjL&#10;46OUBQLWRiwGDK49wzZiXdRGJIM9YGSNV2VfJZXNVvO5Cj4tAhUiBVQBhXBN/HGGFb9mklXPooJo&#10;CP/IGstPU8SFEjaIvgIBPUzUaZ+x2IMw8cQOL24eWX6ytjNv2TLNNzXhDqtY/BlfR27FrHaKVVzz&#10;BZxVqxdcflHHsrm9e1944Qc/LG7b7uAVBSNUKd8IBXpkt+VNQSKiYLUJ0VoFA1n5CAtKJmsvSW1A&#10;KqQKcCDytf5VNA1LGmJnX52sJ3GFRIUORRBaLHtsxVi8WI9o65PVJ1B55ApXGFTqE3qKfSM5K5Cv&#10;XG2ybOMugTkO7I1aDEzzi51ZyS3i4UV4Oxho3hfExu9FF11EmIlbbrnlpptuImQu8Ro4ft1Nd9x8&#10;0223vu721918+y03v+ENt73hjjtuufW2q2+8fuNtty142zsWX3ldS6L5cKG0s+IbM6vsk7xhkQi/&#10;xOBuFFMzmUK+AOVj7aIE+AQNxcdLGUDYUW1vwhcUWJQQn2TiRYC8sgkzzKuHaI/2Hu0xVGsvibDH&#10;5hbOA1tRveD30OFDELoiYnt7jR2Z7MnkKs7q6eoRFFs6xxaAUiQLVdU7VIu0N/Ud24MEcPlVz6rv&#10;Xye54mezPyk1YDwJi0E0wjXjhRVDEghJbKKmtXvxtzSWaiD1kKzVUjiWba1NB5oU6ndPrc/IUWvz&#10;hXfRF6tGfNWxkfSzO/sf78unGtrXrFh+w9rlN7fEGsIBgnUN+tBexcVtFS+3BLQtQbAF3Kq3w3bo&#10;wLwRukvsxuLL/EnwL7P7OO6M5srRbbtbvv/I3G8/MOf+p5JHBqIOeveYeE22cwu7EUkGTc4c8CAy&#10;PF0bNe4JZ4q4FUd49bWvfe2Tn/wkIX4EQBkcoAk+85nPENBxx44djADbtm373Oc+xxk2QutJPYn0&#10;H//4x7/97W/jqpyBQrwPU5UZELA28KyxvVWK8U/Fv1PGfThdtWCGJxdn9KZVG3ac/3GpFI34m40H&#10;uapxkubSwJ0G3HeYNnAanX9NUUXG84g3w9ecNxodcPAr+h4NntJ21MRXx+eH0YfBX0ajUSYgCIfH&#10;utbNrSfxA5z1EJYXCIPEAiET3492YpAfLlr8pWSy5ZwNGy8+ryEW2f/U09se/PHw/n2lSk4LAjPr&#10;1XhUU7lWai/MJ0gnbMcmXCsiVhDQeooV4JNSrPCrvpWVb0qGK9tqb9VoNosbBGE1c1tBvOVTLXtQ&#10;T6zatjCBiK1/bj2hq7fjLWx6/tRb1OtOWJUAWwPSN7AKwQIQtkiWJ55Qnnqy+SQ225nLmhdR/fN2&#10;OA6DFQCqQjmz6CfYGF9HaF6qz4aBJhg6EdFj0UQ8HIniWtiNxgLBcCnRVAlHKqvWOjffunLj5lZf&#10;eLRaHao4BD88uZuZ5j1VVM83lcdNersaIeW3snjptorL5KReWa3CtnmtnXSXVGCtsqx1ayAUOzRY&#10;04WF8/Xqr2wSQ+UahnUYfVzRuh7tCuJ9kYjlvBhiFUO6CjxFZav3LWCBuNAtBdMy8tjF4bHrw5Nb&#10;6bO5n7QaMD6FNRhKal8bz3G85U3w09iBNBJPefgVHDzOWUxKuE6FYGUrWftVV/GgbDlDXJieoyNP&#10;9WV2R5paVqy6etniK5OxJU55pFoZLFeGKn4Ytrgv2OQLIiAkMAEQUwJlY21lPIkZyXLtwNqnSeLM&#10;n6mBRQ/+uOnOzzT+67/N+cd/7PyXfwl/45uRHTsJkAtInWxXZGvPOY9BruBX8j99EFbifvTQCBuJ&#10;8Iqao4OjtCbVAgJkEk+H4ZRo6u9///vhaN/2trcpoCPDgkgWkt1///0MFwzLELTXXnst3V+mJma+&#10;JkSFWX7XlhueyojBtcc2TDsXn7Q2+7IZmwCttENKCgULCRss53FDaKJp+IN5NKrxLIxSr/lsZx4F&#10;61W1AUueO0Xjf44zeFI2dV31F+C/actBEy8qS9xpvozpLDWLeYGgWtWcTJrrDAwwO8kC+WXUgWkU&#10;prJgZ7ACN5GRzQyO404asz/aHGnu6C1ljm59Krb30MKO+aFVa/uD6aefe/bJx58mGMyN19y4cP4i&#10;06682q6X6dejQMFZoTeBWg6saqnlSm1D1hDMec5wzPT80EMPsbLEwSq+V+nD9FK6Is2CfNTVSc+K&#10;k5hYiPJJhvxat8sMi/6sNPaXS7Bb3/zmN0EDeHLFHy3JAAR6rmZ6D9mUWO/ydIS7DAEbN27kjPC6&#10;8KggC3dZ6KDbpcvL07XppKWWLdq2T+ESJUEKz2syMEFbMnidniFjmk/lXVQhHFByqggilkU/lQZW&#10;w8sv6sIi/2rrHK95ysa5Jl4xi+ugCfVezrCkbm30Z0fye3cOpMfipXJTCG84XpBv4+LRjFU0IeOd&#10;clyrbmJxpxtgNhUKHqj6jjY0uwsWBBuTxisrFKZZLRnlV1GtgqoCpvJWo/asycBeVXOtx6+ib60v&#10;gnrTriwuP7KV4FiwJdXclGkoVosD8cGB2FA2BGr3YhkQ9BsCOAdixlUBGRmeVc1M+Fi/1luC1Fu1&#10;nKAMQrTabG8igTqj2raWgiJ7dKBFJuwvsBgNb5Yiky7/ptlGTPJ8ybA+jCpArJpmmFQ0vSWE3ey4&#10;MVPPPYGintW37OoPPH1/bv9WRJOxQCwxMhDav6vU1+McOZg8cihy/PueI87envadhxIMgNnhZ91s&#10;vy/bVhhbMTpcGB0OjtR2d2TIHR52R4aJQusfGUFyPXHvTceGRhjcgiNDznBfuZAKp4b9vYcye4LP&#10;Hq6MPHEwe7D/nID/Z/ylO/p72g7uT/fuDvQciB852HTkYKLnoL/nYLXngMuZvT3Ogd7o/sPJQwcb&#10;Uv3N+/aGH3+0vHOHW84NxsNOJR8+cii+Y19if0/j0aPxvp7wt3ZU77q7+6vfbnh8d3X/QHj7vqbd&#10;h/xjbj4ylM+l5uznKfuJ85Q4sNvt64kf2hva35Pcf8h3+GjwwCHfwcP+gZ6OPc8ntz09+oMfr0g2&#10;5c/d4nbPD1b9OQaoKmYhRnH0JKonamCBW6UzYmLBvADJygx11VVXMaICXj/0oQ+BU1Eb+D//5/8w&#10;f5EYYwysDrCXpV+Da5koYWc/9rGP8Sc6Bu95z3vgETRSaY1tnDWUA0eOOo89VA0EyxdcVu1sI2Ci&#10;Ahm9ZLML9dPTL2o17QkUjGqLt8DwO/v3Otuf8xeqweXrnBUrPEO8apAgwh6XfCZt3oLNwzzjb8Lo&#10;64klgLBPPZ7bt8vtnONs3OzrbPVWEGaUrAk7LDNolGlP2nYGQtgTelc7Y3gHZpIum1gI1Tg0ftF/&#10;qK+wr6/shpoXzw82JXY+8+wTDz+K1uyNN9+0cMlCJiGMUZj71NYnbEJ7FvNpUc9MOWli28dEoQv6&#10;QFkRqZXArXRL4Cm92npxl7RFyejkLDqBsJdccgm/whaiS5VsAoRFLIvhEcCRbIlBQA8XWLHOvARM&#10;keo+8MADaCUCK9etW0caIYD6SVfzrt5Lmq/1agYiXOvfV38qB+EhfnkWyI8otQDBm2+++WyBsHoR&#10;i1BVgXwg3oUxFNoAFkGWefpM9sUnNlMWp36knkTLcEKRpt6+yvbtg6VCFJeF2ESbxIBGImgyUuGJ&#10;negIUyxMpwth0+HQfgNhG/3z5rkNiQIufAhwAFYcdz8l1FjP9KstqYmyWRQotGq9EOjYOoK1GqiS&#10;GxAwqVrwxbKx9nRbS6GZmAZHI31HQn3pwKhJYEQPNT9ZJthBqULBrD8sy7baM9ZPllyYiTm2ugRq&#10;ZiqzXW/oT+FdNnVJrb5o7XQ6ICz0z5Tfa7rDjFmGaHDx6gzVJTyDGprwJdaTNtcZe+50y3mWp+/t&#10;8+/fFjqw00Xf5PCRzLNb3SefSjyzLfrorsjjL4SOf9/1bODpbdFtO0uHjvSkxw6WC+XUWPPhntjR&#10;gWpPv6+29zn2+MjA+El71TvoHfIfPJwDKg0NNQ6NtPSNBPb3Dxwc7Nlf2pWvrB0auL7nwE1HD16w&#10;Z1frs88Un3m6+NiuyBM7Qsfuz+4IPLHdfXKb+9Rz5W27Sk++4Dy0tem5/Z1H+lrHsu7+I7knnys/&#10;ti34zM7Ac7sq23b67n0o9OADvkNjaLOiCOupGY7EDu7P9A5Xth1o+PGzzmPb3Sd2hB/Z5uf30efd&#10;rTtiTz7vf2YHjwg89Xx46wuJJ58LP/yEQ1CFeYtGL7ikoWuOwVAmkK5RMTZd6qS2FMYcZJJ0YdlO&#10;fOtb34LKgXZhPsLYAG4V2vXd73430i2KoVkVgcx3vvMd7sKqGIc5H/nIR5gTxb/Ku7kdqL1BoFoo&#10;+XqOOI//GC9E1fMvdTrbIGNO9mvNWJ0RyGD7c4yRgZWrneXLDY1mlKbPQAg79RvnCs6Tj5X273E7&#10;up11m3xtzYKwM1ZFx5nRWQ9ha4hVs9z4L4fExs4GnWIi0dLW3DBa6H/i+d5Dh5uaEy3z5h7ZvXfr&#10;U88w0191w3X4R+Uu5ltzx2RbfT2abMfBnKjWYzc7y1qyk54JNwkkYrlJsCtmWekDKQcrG92+ffuD&#10;Dz4oCItNldgm6TDozQRh7cqG4QAteGZ6YPGKFSsYJixfZUEndx0+fBhkzKTOQEDYLUEx66/EIhvl&#10;zBPFudaDVItybFXUv7WwBb+AafArb4qWBRAWr7HH2QTPhGS8gjhmXoThEhdjvA4eCeDzQEIAWSlg&#10;KdmkBdaKwyxPXaetg57csHv34MhgJZNPSxbjVFDpMyOvU4F9N4KYyfMxk0wu7Iw1+0bn+YcXBY7O&#10;qR5MVvqMJOpFfPTiYToS2l92Dicaqt1zfbFolrAG+Tyesov5GmSs112h/HxcfXTbgAUBhVblsVXk&#10;qyVK7YrLfnfuBZJilhDPxdszBsISzqEnfLQneDTtjtXyNuoMxqORQbwQwEVDAFs8rYdKVUDsrMCo&#10;zlAY/alC2uVTfY3ZBHoX9SPeDggL8QaEhdeZSQiLjpexBPVkZSxD+I6uCSs1lcvDWQh7Yv06EHEi&#10;QaexJdA0x2noDMda50TbG8IdjW5nMtw+jb29ucltjLiEmmnsjSb3NrUUGpvbQokOX6zZn0gEEvFA&#10;PMGBPQ4kOTnJHk7GQ7GkG20JxtrDja2laHnIOTBY2R9cVO6Ye2NL29uSzVcn2ztjLcFIYyzR0ux0&#10;NYTbJtmTDS3hpsZYa2MD4XG6YsSWHS43EmA+2uBfsDw6Z0E00doQaW2PtTYkWuINLY1juaYDPc5o&#10;msiSMUICInQIhQJd8xKrLmlsmh93WxoiHY1RUydNsS5zzF3hlmS0tSHamgw1m99YqzFHXb2xuOWi&#10;+PqNwUSMzogMmJWekQef7PapPkt/pEczqaEOi4knwylUzubNm9/85je//vWvB90y2ogBoZvjAGfr&#10;1q1II9HgIhnpMeR605veJDbEcj3jI/AshD2xHjZjd81C2JmpSqnaq0ean/EDGBn8PZR8gUg8Fg2E&#10;xw73HNmzI5wZ84VjAwcPPf/C9nS5eOUN182ZP4950zirq5m/2unyJQd6Qv1UOnm6caLOckVMw8ym&#10;YFOkJ4RvZROE1YxLJvRw8UlA2B//+Mf09osvvphOCyS1Qnx1YK1WhX35FQsLzgAWI6wBeElPSCOC&#10;ICkpGQh++MMfMnYAYVEqshTsBGJVFKwt1bHfZkJ6jYB6kHAGg9EzzzwDhEVgdBYpEuhN9SKqW94U&#10;bgAZNApbjz76KK+GdgGIXFU6Vas16k6es5eqL0cclsbmUKWU2L3j0MAACvyxqpMwyn0EiTNIF14S&#10;d48vjWEynu90WdhMNLyvVD0QiZXaO4hdmcllgIp547KyBnmFO+vfUfBR5zkQWsWySk6shCkFK43A&#10;ri48h23VBjP6yoRMBMK2pVubc4TAKx0J9x4N9+XCGZm91DrUuBYhUFavaOUYyk2NVrOdmq6wqZ6r&#10;xZhWFyqtOosF07rXFkz+7GjtrBuBsCjkzMwoY8gd/CLVOHivNo04zWjiTcGmqznNbtOtgUikt3Ne&#10;fOkqZ8X66ooN7upNwZWbnCUbxzZtDK7bUD3+ffX64vJzA0s3Blq797qhR5oSfYsWdi9esqxjQalz&#10;gb9jgY/fzvn+F48XBMyZY/auuaXO7mj3guT8ZeHG+QOp4FPDzgtuU27z5W9Zu+6Gleu2LFuXWLax&#10;sHxTasXG6upzgms3lddtrB67n7POv3qjb/05zqZNzubN7uJlWF0V04XAonnOtdc411wT3HSOu3Kt&#10;f80GZ/36wKaN/oVrnYbm4Fja7e8j/lcVjZjLrhl9z89Frrgmu+Gc0MrVxdXrKmvWO6vWltasr65e&#10;V9q4KbBqXWn9OZX1m5w168trN/jWbfJv2Oyce0F43cYg0NrvEEXMyIRFv57s9kn+jCRiQ8TCMgPS&#10;bVF4/eAHPwhNQ1cVI6BFtUZdltASLWIE9vM///O/+Iu/KJqWccmyKuMln4Ww0+1bM5z+DIGwp5z2&#10;neFqNNmNTyI16YiFIwhxid1tVKdXLG95/TUNG5YP7Nn1/De/PfLsc+HR0RbX35qIR0MIdac92wgT&#10;TLrV7CXH1Qr5k7Umv3RC+qpcAdRPz9aPgZRNRSlZz7KWo9Ua1LxsHRxR/4emRYtAXp/qXSJonJIe&#10;rZJpsOC8BbKa/utpVwsOXuYd9eL1sI8cpLOrnE/2+HgSGlEtS/vW6GwxhkLHItuC7YbztpU/6dOx&#10;p5JvbRN5vToyp9O5/rr4eef7Wxr9lXKa89gcch2DPq9yZgzfyCMBgNODn15kDSYGz/7aLksswuPt&#10;6kNbSVnWagsITbKJCtXiSvlos7MI58G3gpKqlnFY6VkHYwnuGjrfeK6A1EeeIA/M45vNTZmbPuq5&#10;rZUurJprPTvLebkJs+4UZBBm6VsKIM5YOZChLeoMNhXezBjeGttiWeP4qzhCmd1mtAYC8JJRZ+F8&#10;Z/XyyJol0bVLnHVLnU3Ly+uWFKa1L14yRvSgDSgaLgm2NVSTYQcyt7urYV738Nzu4XndI97+4vHc&#10;ruFJ9472oa6uzJz5uZYFB8vRH/bl/tsfG12z8eKNi3951cIrly9uWLm8unJZccWSyvLl+aUr0uuW&#10;FCfdV60urFlTWLGyumRJed7iysrlzoJufzKSa2oYXrzIoahLl+aXLi4tX15dsaK8eFn1kktS7/1p&#10;513vcFYsKLTGUzffUP2FD8TueGN2y+rA+mWVc1Y45650zllR3bzKHJy70rdsaX7F8sKKZaVVKyqr&#10;VlSXLzN/rltbWbjEaUwyImWMDMEfqg08057xpv2N1ZHVGdFwhUnR0hSh1po1a7SKJoEmOEsNMIVp&#10;kGD4feMb32jNozU5qhB2TT7tMs3e8GqsgbMewppJVLuFsmromM6AJ6BOsG1JNiQu3jz/2st8LY0H&#10;n3i0h3hdg4MdwVAz/Qe8OG789PLf14KbCTxQPeZTGjuJWuEm8I7OKaezQEnkmyBO+eEyYRXC+F4x&#10;eqvWZMraik2ArWRuOSetXAUCyJZLgiyWzdIZNoEJDQH8Sj471cta9FkPQzmeCtGSlVCIqDJlK02J&#10;s2jTN6XA+mSUn1UBjrSuvvpqSPT/+q//wlXhy1SaeVM0VwIOIeBMHr4oDWvpUud1t3YtW8Fn6qk4&#10;h41rS/MJ8jTMgC8645VjkJ/fiNGx5o3HatE36p1OGEDpzQSi29VULEKV0zQFraChqnHKC4c2tSKr&#10;J63pRw1Y+NT701znx/jvGG/epjGPN0uLLAV5Nc+p8cu0C+SqFiXO1RKumv/YvMC2Jlat9XorPQcp&#10;0VrkrZ7yE5dhx/8VjE98H8qEAT9ecjDoAu3nIdJrSuoz+KDjL9KrMmW1HJOzVLxlRnGqSVxLXPhU&#10;m9DSn9YejSTD3r1hfzXir0bdSozIz/i6KhB4xMQe8XY3YHYWTOw6nrgHnYZAvNGpZnftePqprc9m&#10;cw0LFt68ft3PNiXnBlzssPBhhYOteMLXnAw2xYM4e8Hn4CQ7tjr4fvS5lWrI86sAmAwHSr5IHguk&#10;oFMxzrD8gYQbCKOOhHJKJeKLLVvgXH2Nc+llubVrj15zdeDaK4LNZIymhRn4g9gzoRXg96Gmzy89&#10;E52zONa/kJ6hUDwUjhM53SwmnUwA/tUMzCaGogKDnQLnU/Q+8awYaf3Jn/wJ9sRqrsY7yeCgJiZN&#10;E/RlO2sghxTwffvb307MSLuo1hRjij/O4LwqG//sS51ADdTWSSdw5xlyi3WiO4HX8pWJi2HU15xS&#10;oIQWkJt3nn925yc/9fynv7B/LLUdV+xdc65/3/vaV62qhMNZLJ1DL4a2q3+1SSfCl5mxGF2YTeU6&#10;RL0UJ/n//d//jUIqeOh1r3sdl0SGIXkXZmJjVsbtM07yLr300l/+5V9GvVWotL7falbWGTo5akP/&#10;83/+TzSHrrvuussvvxxYrAwZOKxYVsm+8pWvsAjGj/Rll12mexka7KAw4WWn+qwWwKkME5AuuQH1&#10;kBahP4p7hA9/+MOYjp0hLeQ4i2EXHhooeUFAEq61/uqv/oqBFcuD3/zN30SZeMIXsaMqbv5wOlDM&#10;lYKEEYSJxZe56xztz/3Lf4x+/ct7HnskUK4sdvyE3gAoR/FyadwUTLaBfYO+oYbq4SW+gxe4e64M&#10;Pn1u+cHu0rPcX3u0qf3aco0s+pqTP8xXHmmf4zvv/PjCuWVCcodCJeYuL9ai/UwWuSoTuzQS6y9G&#10;RCdpG5bd1J/2FvUF3ZIpZaLleHeqe3nP0vm9c/L+/I6uPTvn7B1K9Hp+kIybRgNDi3j7QiEB3F7L&#10;R+uu+rLpWGstYW5NfpoF5e6NMghtq6gKyQFItqhaL8VJlAfQyWHKRCEbo5D6ldhxtoRJk2G9hTW3&#10;cZ3OXnYKg3n8PoRbouWYpz5SV6vHHr+S577W7q2UcnxnB7Vyr38wUlLxhkCsuSs83vogKCvQN1Mu&#10;7N/z3zuf+Fi8dGDNwjXtLSv9+bpxXjIEfbsp7FCqkUShOrT70DPP7nw+5zQtWnXd8rU3t3asxg0r&#10;LshNU6iGwJQmC3SACEBg/FpNspWqhbJxmYMLInzZV8bSobu/U/3SV3IN0dy73tl8+SUYFWeLTtTr&#10;5HkmLrcSzpbTew/GP/uJ0jNPHnnru+a+8Y0+p1jxh4+LdRq3azKN1SgPUEK9J76dmBGNQuxLjHqP&#10;t1qnkw77LVb+//Iv/4JuOnYg9EpU2uihKBL87M/+LL2GcYb+q0GGPo4pBcgVypYZhIGXOJFeA6iJ&#10;H7XcfbFzVQkP4H/sCedf/64aiZV/+Xec9atc45bquKpnOq9xctJ+/0fOVz5fyOVDt97h3HyTEejg&#10;b7XsL3nRRs+GreoMp5yP/Uvu3u9F1m2pvu2nfKuY34xN2qku/NkPYcd17KR0Z4GsrxpI+4kuXYyV&#10;I9VMxcE1QTk18NW7Bv/jk4/v3vNU/+ATg8P5jo4BZPfx+GguOxWErf8g9dPhVJyc9FzZ6J9Mxprv&#10;EUMj5aT3olJJx2bqFdJVMoFaLK5godBz/9Vf/dVzzjkHJsyKTlQGS/cykdPnsZf/tV/7NcTcPAXd&#10;WanGk4yrwgTczqPhpRRiHjNPyWdJz0MFR+wYoVssstH5+nfX+yqBTcmBRhY2ioRbe14fSP1P//RP&#10;qOee6rb8ip+nVYetE8G1f/7nf+aLAIxYMOAFBh3ZCZWjiir58kEfbcybLbypAl/lVX/muT3xz3zy&#10;6Kc/cWTXjojjb3aDiUoxVjG6sJMPVdOGsE3Je0vO413zgxddlFw8HwjLIqYIJ8qcWEdDikYV81pf&#10;T3aGEPGp5lp/IB/jtjFYyIsmbKgYbh1oW7BnXueh1kKguG/Bwf0LD/dGDuOXQZ7GSVxEsdYLtmCH&#10;tgntSv1lQqANtWFSGrrJsy+kDELhki1yUgINey9peJxEHKzrWLMJwk7oRCfcRsAmxlVMyfGhUpiu&#10;HNq1v5QpLl64uLzoxRXdpFj2hJ/4Gr3RuJvztNIN+MLeKQ0h6ziNYYcuM52tnC4FGlA+P7j/3ucf&#10;+a9o7tDaRRu62lY7+cEXc6kf4qYIA5APRrfu/PZzex5wgh3LVr1z+do3J9sXlpxiGDbVRNfMs6yB&#10;DaWQiq3kTlFOXynIVeP21fxTLGSCX/tW+a6v5doS4be/zb3gIpoXUf1MGhSP/KTzl7PV0Rd2NH/6&#10;P5yd2503v8u5403QtSPEBWM9aFq1ceyHD070iLwR2ESE8HBqzSocgpPGivAgaf6lRgXvjJ4TukxM&#10;lCcXKjFuwMj87//9v5n7+MX5KxEKCA3DNHHFFVd84QtfkL2vHXKZHyE+fvd3f5deD8D913/9V3tp&#10;wlenm3uvPwthp9MdZjztGQNhXwUeCYwfMrN7RiQeiDV70Skh5gv7oMRgeCpOMV/Ol0OLliV98aGc&#10;c/TwAMLNUFPCbUo4YaLCJoNeNC7FKVA8KgUskEP7YzclOHbjXmTQTMlcYjaVSwGBS85grWV5Jsn9&#10;6Y08RcoAkHzoueMhS06eZVujHiv8qomcX9IrXCcH4FeeqLCxYqfkGhpFeJ2RmiD2nuAwigcI43x9&#10;BF37jgrQ8BPf1yaQgoQeRxl4OwqP/B37J/5Ur5kpGmzG++CxGdbrQgiXU+fCrIjDsJ9DQwvvBEJU&#10;XNUgq6WI30wJRDD22Bx2z3keWKujyZeM+A7tPfjCc/3l6pyA01iGoQ3hz5rZjBnWuuMe97o3XY8E&#10;4dARN9STbGhaszbW2hIMh2jEkXgCUb4YSn0jfSbOWCUBqQTYDQ40hDAyQitCEIkugNlpvOy0CO8u&#10;8zceckgSDrkETEqGk82VluRAIjwUDMVC5XnVdGvW11jhRqMD66kehE3cOvKKuDjI9TaroqADtVvx&#10;qVa3QdUrPYcJGgXSLhCWlcDBLqi4i/PkhqQSsQYfiy7gfUQTMIao9kBpPg+fxcSjLAU4fezOTI/k&#10;xrh8LRs3vnwrwiUi8AxWWQ3ifjYTdHO+QmTvdw9t/cITHYNOojXuD0V9UV8RBsWHY0fs3JAUT+Kf&#10;8hQ04FfDI8ZHcY8nJMpi3HUidC3PreY0dhPXANl8uTo8+EJv76OV0tG2RENjrKPsLxqTS+MhxKzM&#10;FAjTQ5WxSiCbd4fdBhPC0ZxtdgZK+57f++Vndu6rxjYv3/izKzbc3twyD82BUNX4djZLNeT4Dmsq&#10;I/sf7/STF9LIaAgea7hbYGUpW3Wf3+7ftc1EHVu/KTB/PtGaTLypiq/oMiaYwSEfrCaP9jjPPOH0&#10;HnbWn+ssX1PCQ2SZwEgmDJcJIGtiyJpgtSZYAo63mCfMzmPMgVvBnZ8vzANN1CTeSb/m5aWpYd56&#10;pnYWeNSo0Qz3vENt3bb9D//oj//6b/+WN/rjP/uzG26+ORaP5UuVu7/1LYKd9PT3L1i0+JxzzyFl&#10;ifJ5so1DR3v/12/9NjGsqfgbbrn1iiuv9CLtTlJCWFnzvZCSlZ19BzNPPWwUJjaf55/bCSImLtqJ&#10;0ICyHzUtYVzFzk678t6jnlUvrVJiK8/kQLSUFt5KX88cWwZK8/je/b5Zp1ozMl6d9SzsVLXAZMJc&#10;ZcSpzEhIbYmjXCrDMgV27t7z6ONbH39iuJQPLuwOzp9bjTd4gfkmUozKebpabhZoqinTsgGauBS5&#10;5557rrzySpah5GljEemhmqf5BbnClSJAAf9JlspJqRva4nGSPLkKLMbzCFoKMtOWFqDoVc3lgAP+&#10;RKJ61113QUq9973vvfDCC9XHhA9mpAGpisjQFnjevHkAWbFlttgz9ayTnY/93IKnqkzEYb/xG7+B&#10;OgGxu4j0DUCvfy+Jw6ZqJyCowSH/N74+/NF/3HX/g4SGXOKGYqUCIzVu9OzbmIlFfxC5ZVqKBIfj&#10;kUeD0Se7F3Tc/DoUCcwkGQwiloOcITcxl5LF27WEBlPxqeJcva3mWcJrkGYRqBTqFjA9OO7w3trz&#10;iVoqZgq5aCXeOtDa/Exjw45YIB44umpg79yDY82DBFOkz3lad6BH7uRefIjVFCEmdCs1HvWCegUD&#10;1b/OvFhNXjNT22YdJRZWenW0N1JyBtgKC4svOfoa6w0zTZtYBJ7uhYdKPZdCEyIS1DUrg3Dr/qwd&#10;Y47nK+ZBtIUwE+hA5MlPPvLoXd9dNadh8R2r5m5Z46yaUwni67sQwS2w3zyHYDsnu63O5v8yNVBF&#10;VdkJs/zYs/e7zz398UB27/q56xZ0nFuupM2kQO8wtKUZvQzqoj1UO5yGI2X/ER+qs+UI/ZAVy9ad&#10;h5/d+2AotmDJmhsWLb+2qXkVsJh7QZu43JhW/dPuwJCeiAYIW0jlI1//mvPNr5Rj8cq73xO8+EKD&#10;RT3/r0WjQlGCeTGk7NYXnE//Z2nr4/l3vC/+hrc6aPdO5U96WoWZwcTqnYwT1lnLww8/9g//8A9f&#10;+uIX8WnyK7/yy3/yJ3+KDTNp7r//wbe/7e2HDh7k+Kfe977f/u3fRtuVYYk/h4ZGP/PpT//Wb/92&#10;JpUKRSK/+7u/8wf/+/c1PE5lOA14Hys4Dz+e+uQ/h2LR0Pt/zdm42kSOYuab7ttJjUEDuEYbDT5a&#10;PEuLCQEpY45y1rBpxmrP06Ju4UC3TKBshHonyIJIfM99/llFgul+qUnTv2ohLE3J88Hp0SkmWJeJ&#10;UWzOlAv5w0f6enowXU7M7UrOne+P4hC+GihNIqgSDzetila7l4WW6CKcOX/0ox8l0AhKrgijac3o&#10;DKDDbq2nSUkyUZuSh7LJcYFoMykM2U3OSpSS7kch1aP4FWvL5hFmcR6BghERUPARTYwTbDxJoG5p&#10;dRyn9XbHJhb+UE+2sFjdXtuELv0KH3eyb7efW59eqwjGr7//+7//8z//c07+/u//PkIxSE1q0g58&#10;GrwmLRtqkz5f+Eiv828f3fPRj+zrOTon6C4olrKOM+7vSQhtHCpNV5HgYCz0RCi+deHSubfdjiIB&#10;CzU4mII/AJbSF5FaiwCiGolaphpqHYQliqBZA5HG6LLCMXs6sprmPR+v0pdlBjZmVUWnHKskWvpb&#10;Gp9MxraH/TF//+qhfQsOjTT010wr4ZepQw/OenZbL0LY+rqqnznUlrQhN6gnZW05LZUraYYMzigi&#10;ZHM9hGVpR4wfFAkIwoDKQwVPXxnIrypBy1gtBILIe6cQTGvc0GbxK3QRUdYKmId6st5h5/BXtz31&#10;zW/PTRYDy1PtWza0X36Bb/G8Mqs21yxGEDRHpnCadrIb8Gz+459ucgiLFrehQQ3/6k0H3uIRCbyf&#10;rxv39Wdig70t/qIbTfQM5nbsOrQ/77asWHPhirVXRsKLUEdjXVItQctxo2cdddzbdCFsuVrIVf3b&#10;dzuf/0Rx66O59/5s8xve7HGnft7rTNqoSdPNjb8uYD22ll/72tf++I//uKfn8JKlS//gf//B62+7&#10;DV0i5ruHHnwIBTPmI8gX5I1MhaicIaMEpXLy7/7u777+ja9HwhGkXu94xzuw3Ojs6jIAdirnCeVw&#10;tuQ89Njoxz7ihKP+n/9f/k2rY34Cj+GteZobQ40IF02jjEiaWzUQ6bzFoFa9QcBXjxIXO2GmY/Ll&#10;LkHbWQg7zW8yjeRnvSLBVO9qWp8FFUbMY0Jm808h6HfisUhrM1LXcENDIBiljUHRhoKGr5LZtZge&#10;/amD49/EeOlGqfHRQ6DxHn/8cQWYBfog6BQbqomZV1BiikxnUOcR7JAsWBjRdip1FX5tx9Dt/EkH&#10;Iwf1KCZ4kqFKj04SQnB8tUKOcl6lOv43evmU9k1VHsGO+o9ydkFYW3KKbdfivGNnZyfcOTZ51CRq&#10;vmxaVwgaaqk9aVPECgvL52gc5VB3sL90cG8uncPlVGMF8V7NQ+P4fYA8E50Fu/fphTZAkaCvubV5&#10;7dpoa7OZnI040o/sX42HL2K6grfpSRqaVfK6j6uQFt6oTctkh933Wh0sqo1cr3bIRdBx2BfBL2zk&#10;aDg44AZC/nxXMdOaSwXGhPxq/prVTk1fnATia7ZQM7atWsXT4kGbLlmwa0G5bcxc1RSiJR+WhXws&#10;jEKYDolCjmx2dOfwoYd3DD29c2zbzsFnXxjZtnfwuZ6hbQeOY99PmsFtB3qf2Tf6XP/Y80fy2w45&#10;2/oz2w6FB3sXJiuR8q6hgaOpUinR0uEmjRO/oq9S8lVCsyzsNKahk5HU+AahyQ8P7+47+pS/NNzZ&#10;0NEYnwORrsbktVHjA898KIz2I4PP7lj0/XvO++pXltzzg+STzxQODB8JduQ2n//eZasuDYfmlR1I&#10;OEO9Gmm8YWGnx/Z5Gqp0Am+B5CNYmLvjBZRcq8EQbqcD8+cJTEMQw98DmgK4HCj7Av0D/q1PBPqP&#10;+i+4yF2xEm2HrOMD87FOOmN2s2jDRwdRXaCP3VAw1tW+YM3qTW9+wzve+pZ3X3rxVUw4AT8KSYmu&#10;joXnb7745htve9Mb3nHNVTduPveiRBJXD1Sjm4i2rlqx/vprb3nn23/69te/+ZKLr+rummeWg8ZT&#10;wxRv6kuziug54n/0AR7tP+9Sf1c7zvuMXsK0GpP4Iw0vGsntnxqImKk1zostUhp+69fe+nOCUgHj&#10;5ATuoB4WzyoSTOszvUziVy2EFT6oTdZGv6q2oywD/0rkeBxbFvEsmS6Wc9ho4pbeyEk1ZdoJ9QRq&#10;We2eG9Xi2QCRDz30EH7ymVNREgADsSlaPXBWKTlgbYrSqnqUmr5maEHbCR1GhRSRJhyguKDM3GwY&#10;bylSF2eIdEKAWZ6IGgPageqo4nFP4O2OvcWuUMl2HN+8GAj0ldTkjBTvhDORCpSFU+h4wGoTuIHv&#10;yJtSk4oZY4HXVA9CTQ1gigyxuSkWDrYd2D96YH8q4Gsom+hc0tu2/5q5zY/P0WlC2EM+92iyqWH1&#10;6khzo0GKRk0vgPaJmhDZi2216yXbljQij//CX5iNVzIsK+3KMxbxAl57BfXWgWrdZkCvlomkS4DZ&#10;8NFQaMD4OyrOLWfb8plgSg5g6W/mQZ46AZOzouzq0cLT9U26/oyOx59V68XjfdkUuF5rVusxvQJp&#10;BGGlC0t3Q6nAhGDIuX2PHNz1rQcyzzwd2L+jvPu54u7tmcMH8gd2TrbvyB/YVXeeY7M7e7dW9u8u&#10;H3yhsP+5woHt1YG9Cf+B9uaj8fhwLjUwnMHwKBgLJgORhBsxyojuzLn+PeE2/Nq+cXIIa7RJpT9g&#10;eorRKWUtCY7acaTlC19Y/7m7tnz/oaandie2P982XEgu3LDkgi0XE62Pj4skD6G3UU7ztGyma3o9&#10;XQjracn7CWz7+I99Rw76N232rVxLv8PMyxhpnTk7S8QyoRdMk68WicFXyjU0xVesWrJk+cK58zsD&#10;QXPSrMz91VDE397ZvGBR96Il8xYs7sYDWKWKtWeWsSEadzu7Wxctm8/VuQs6G5pixuaMDCs4U6e2&#10;J3tfB/+F4YMHA4/cj06yu+Vi35xOAyQ1Xh3/pgHcKrlqGGGQZ0MfCUtozM6kyMcl5mioKGYBJlZm&#10;bdTzHnnkEZLt2bOHMYepFq8L+/btw9Iavwqo8EkWaidrO4hxMAthj/8bvXzKVy+ENYrz4/OfWd2a&#10;eZjfkOOC9dK5DCQTCkdorrkB1+8GsfaiNUtAb2fZE0Bg6hLayIq+gdqAoA9enYkYJCShQACysOEW&#10;UaccY1nFSc5IqKHyKE9LR1nYpJnbwm6eZaPP8wj6D/fydAA0v0htNm3apO5ULxl5hS1Jy1NVVD0u&#10;sfVQXyGv8Fmn8naRl1pjCFFhnMenoTIZmzjma6JOwKWXr0xc6QCyAJWRkJNM+oZHCnv3DfYPZYwg&#10;0sjWPVqnxljSPCvThbCjbuBg1d/b2AwLG29vZYINuEF/OGQsy8abYj1mnfA5XoomzexsaFeju2rw&#10;K1x9TaXVzA2m+sezYgIpBauhKMHBjoTCsLARtzCnmGrN5MPZGrEqXVhP1dagBW85YIGp1gb6oBbX&#10;1vc7y4XUj/vqBVbmYC/ZPstVmr0gLFGXgbCFcjGYDg49crDn/odbUweXxIfaAr0t7mDc7WnyHzl2&#10;b/QfGd+PNgWO2L3Lf6DROdroP9gY2pcI9jTEepuaD/kadzjOaMgtFfKF1MCoL1uJN7Q6LUmj4Tc5&#10;KX8qm/Br/FlTsbByWW36mnH7xmAPBxdw7ntww6fvXPTjnY0mtl44liomM6ML5y5ec9F5TjIRURxh&#10;fhm8adEIyab7gacNYU0fDPT1O08/4ezfU+5e6O+ezwrXNzgWGEufQftoKjCaCmZzbr6ENVwwnQ2P&#10;ZQIp9qybygZGx/BoGRxLucNjAV5naCTAVY7TGe7CTyCuycKDw0HSI5saGXM5ySXSDI24+UIgVwyO&#10;TPG+5WK4t9/Z9jwQ3wmFnS0X5efNwQAAWesJNnvNjJoccQSG8cPnP/95fEQyzs+ZM4chkdn5U5/6&#10;FF6AOI+ch1CUuE34f//v/2Hp+/DDD3/84x+/88478SAOYYTYkz8/+9nPMlMg/NR4aEc/PWUWwp7g&#10;dzrmtletLqyx/WSgkiGHN0kaJgiOsxgYyY4O5UaQKCV8Li4Lqv4QVqDYe7HYspjSzvo6mNYmxGOn&#10;ZwLr0SU+8YlP3HHHHe985zvlLQv0Q5cgpdhTlnf0HPCr3AVYzMp8DNgVzLVUky2bYC7nJfJWjHvo&#10;Q35JI8hFiNQPfehDLBb55ekqlRV5TOu9pkosv0sAC4E5SdhtvZ1dEHZCsSHLpaHBG2k1whCGshde&#10;bzFHuP322/Wy9e87oZZyFQyAcK9uVlBYtD/xTPHf/73nU5/Yl8nhdAwv5YieY7Xp0FA7JeyKp2XO&#10;dSgWfsSNbFu8Yvnb3966clkJ1gNRVwCrsJqdgZYWaif2eEIhTYvFotmQ+ggETIwAybwYelGQ5T/O&#10;qx8ZMtU0b18BH/TVeEt/K7qwiR3RYDI4vGHs0OKjfZEeUxueFRfNjAMjOIUaQX1wvFWo3apURt12&#10;fLPF45KVEmiFplbEjdKOkAqsOpocYnCSq5yn2TNz4MoHXdj58+fTHcLD4b2femz7Fz67NLJ32bxh&#10;xzlQ8ed4k0nbs1cqLX11vdZ+GSDKRSqJ0YIXg++JOkFcsh9yCg1OqGMs3z6c7aw2r0puvChx8Zbg&#10;qm7H6BTMbqetBqYy53JKOEXzDCQQu2HziKcJenDA9+W7z//zv+x87OAKJ4QZVcFJRxsilXf+TPAP&#10;fnesa05Sr4FrClwcEz6E4+mpERhLwmmac9HP/NXn9hY+/Unn618enrcovXZtuSm8cCx3Zq2NwqEg&#10;oUVMT8fzgRcV0HA0lH1cmIlsRyLBSDRMSqNIQe92XXOS6g/iIdsI3KlSOyvJU5j5k9ymmH9bGnN9&#10;IyMHDudeeHrOpnNDv/Qbo5tWNjnFgPEPMZ1NjJIdbSSA+tu//ds//dM/RZ7JqIIRC7q5ZIlNy8/9&#10;3M/h+xwjUdx+4UES12CMPNdffz23g26ZyklGYhLgix1ja4K6f/GLX2QG1wvajSf+4F7frDnXdD7U&#10;lGlPdM0yIw8/qZlIQktnwgzUMynRNM74xYTI4jtXLqQK2Uw5n/MXc4EXXbuLV7NQxtJUx3nAjKcZ&#10;mo0D6bbSuNU3rNyfvkG7V542sBDJYI/4NSOCtykH3VgvCLa4ULO7pnM2jut1D/hT44I4RYokzR6b&#10;/jhf6mWSAZcpsIlums8rYJLe8aR+21OQud5Cdu52qUC8WewMoPcee+wxYnkjMFJ9voxtXBC9FY/x&#10;ccqZUHjo3C2xq65fNHchlE4Ovzk17+i19xnXK5jO69EA+L4h3Fd51k1qVyLnlY2+nQ7qG7bXG2qb&#10;ofrHZxHT9sCv4w3YzErGZd04izCuSTuBRvVUZ81Mls1mclnTDBQ0S5OZVclQI6z/1Z82jaVppflw&#10;bE+0b6SuQZOTUI+343E8VM+1NwYQEgNXCI0UKIfjBSc2kA3tT4X2BoIjk+6uO+IGh9kDbi2BPzjC&#10;Xg3nyqFMNZJxwmMl/3DRP+oguYHDS2QcdyTpZrtD5dBA366HHt720OOjPcaJ3ux2JtbAuOsPTQ/G&#10;vZbhV6uRyNOJxp1JE1bPdXL8WV24OL1mLQ690DNQRwJROZIpv8S5xkl6SYTngUp3d3jTlvA5Wzob&#10;m+YPD8zpPRQaGg2eUXtPnzMAt2rI18hwKtg35O8d9I2MhfqHYFvdgeHAgZ7i8FiIBAcOlzhJ4v5h&#10;92i/MzQaGiLZcGAkFezprfQP+XivkTH/kb7qoaOk9PcN+kfS7lQve/Rgsrenw+dvXbk6vuWC4MKF&#10;+HD0li3T3DTycJNdS/OJsXsmCq5mz/7+fq4yoBGXAVUBJJkEHscWjSBEWLZAZPzZn/0ZVKvwK954&#10;3ve+93EGD+L4/yGBNJ1Mm/HGK5Xu7KJ1plmjpzr5q5aFfZmKRFWUBRZNVlqn4vl1ILRXv2aaLhoT&#10;ZKyXSrAaQ9zwmc98BtLuPe95DyyRXAJRANr90NAQky5FYiaWJp9cE8DIWrZJ1Ka8a9mIJoImliCk&#10;j/FSPJ3CQ8dySZ5Zn3766b/+679Gk4GV5dve9jbB3BNgYaeqB6kugF95HXkhtSxsPVKxt5/hvdeW&#10;Uwf1pdUxnwz/Ejjr5q1x9fALv/ALSKs1AlpxtlKqqo0PHc9fFUoluMPwVaP7dznfvvupv/tHZ/uO&#10;0YqzwO924wjAwUg+7JYyKdeJTYuF7UnEHwuGd6xctfKd72hatjiTyxNFoBqKV4ppAUcKJoxoh2kL&#10;DQVqtfHthEEFAfXu3MX3rSdBbf1kS9m4k8QjQcMTicQLkVBjeHj9mAlt4B60yNPLATeZBpqXTTSH&#10;Wn3a5ZmqiPT1T7Q91yJsC5dVsbRwOYVVhiB3RepSF+YYggRdArGwvlLOdzR2+DPPPf+l/1jZtrV7&#10;zraSux/tkLAiUByzTWUAXfUljMJ5phgifo7fLeLSnjdDMREbaNNSwo6vPZ2bfzC9vNJ8WeeyKyO/&#10;3q7FpJ5wbHM61SP9a+x5lWrWT7CranX37u9sfeo//bl9G+atX9R5LuuZcjWFipDR5a4kAhGMkHqH&#10;R3bcv+v5xx/f8sBjV+7vufnw4cjqtal3vCtz3VUdaKDOyDZdFrbiFlDALeR9qZHK0EAxNVop5DEk&#10;c8vBGgyakVKdvZkESoSWKASCpYamQGt7pKGJERTmqRiaZhg3jdsaCTnQYMhIAntKmCHOM2t/5CMf&#10;eeqpp/7oj/4IPcBf//VfRwTHsCOn7MzUjJxE0GVGoLPjteZXfuVXOMMUjF8/LCiY7iet5NnoXDPV&#10;9l69urBT19CLFNG4IqNtxJav0ux4AnhLOEbQgbkfQID0GZei6MKysCPslnQVrBcPWExS2gDx4jJl&#10;7CVuiaw05Qth2I0zwigkpsOwWJQVlzABlwDBPIjpnNC1lOHGG2+k78lKySLs429GE/CE/ZPcZF7D&#10;Q0VJyh2YZS4tkJ3AvR3/o09jymMhrDUYQj8EypyAEeAkrXl4a30pe5fXBvjTs5wznmeIuxPEbJ0o&#10;EHsOlYcG0mOjIb+vFSfk3iKd2sNfxvTMuUYCgcP+wGBra9vGDTjZgPPHUKwKLx+oNQ/bkjVM86eW&#10;HGpm6guc4UCrEaUR6qL8Vo/CtkDJBIgNQEjdSDoS7Y3gkQDj73RbdrQpnQ9lPAqYNmYWhF47MaZd&#10;LnbJ43rYYklVMOFXe8Y+WjVpt/o2INUCZa7Fp8Crfml+dARWGjLnKgYqbsodfProwHPPdEVSyWjK&#10;qRQITeQrxBzcfx6z+8rRSc+Xi3G3GvKjvuePOr6GgC/kj7iVQKlMfArO+XCR1p1ONx9Ox/1tC+es&#10;Xe3fED22o53AeHIaG//Z/Wj0Rj2PBCOje/t6n3IKwx0NHc2J7ko1Y+woq0G/L+IPusXy6J6e55/e&#10;8UQpWt6w5Y4lq6/PlXFT49x6R+iNb47P7y4F6JEzsU1bF9YY19ONiZnsSza4bW3Brm63e76/tdPt&#10;7Jrd3bndvs5ut6Mr1NLmJhqMN1gTwsgbaqb1uazCgx2dNIPDJaHzygiPJTTarkePHmX2BJ7ip0+q&#10;gFIPYLTZtWsX9BCmXXit+a3f+i3FxWXYVEyZqQqzZ58zG9pgWl9qqsQz0z9npCinLJN6LMUcqfnb&#10;MkMS3FtB5FTQbarzVpqp9ZymZxJrolWjF+bjfUU+8QuYoLewsEOHD7iJEwM2Og/EqghOwQ6gKhsp&#10;Ab5sXAW5kpL+Qx+D0OWSFBm5hQNusfSPoJUVakz3vaZKL2AkMKFfgSRhIG32y74KpnBejdAGP/VT&#10;P8WChLUBsbz5XlpOCJPZF1dtG/+Tnp2sCY/OnIpgPegsXem86e1zL7ykJZkoFcpp494bbVEyCU7P&#10;2eQxXcasdmgs+YJZAlmpul320CrUcmhFUsK29n8CtcK1ulHtR+e5BVyIfa5iwnGA34vBwSEOvHVL&#10;FXumsZTnC2NslNYp9xp6Stb75Vg5q3NpEyy2m7pefYNR67K/umRvtxWuNKpwQVvb7LPGlMx4lHd9&#10;kaiv3SkvDBSWhArL3eLiSfdAcfGke7i4yCkuDZRXOtklTqrLyTdVisFCsVxFOzYQdwqthZG2THlO&#10;Yt7y9k2Lw5uaZ/HrKRvPJ33QOJShSbgsd7wmZDxj+AkEWw34KvjtDZWckZ1Hn9t6cMfBTKl93vq1&#10;m9dtvqR1xXpn0bLCilXOvLlOKDpy+t6CgZTWbnR2g+FiKF5ADSYULSbjldmdGgjGCpFEKZoohyLM&#10;Pl4kFbNPG89oCrabRg/+xOHMBRdcQLPBcgu24txzz0X/lVUxxJCGIHsL/NSDDz7IxAd4RXNAgxVX&#10;5dRydjvZNTDtT36yC3Sy87fED03Ncjma/yZAWzvLvoQO+kl/kIlAqkCk/L/yIAFlYYJ6DgwsK1ZJ&#10;ByQDmCIGBZvyCyRg7hdDxl0GEGSzwhMAVsATJCsCC7qZfGGShmILR1oUwrHl0iyE/UnvcbzXBRpk&#10;ZCOMrqfXA5GT/U1PZf56u82bN1911VUcYLKKXqwdBz3a1UB5y6DLVYM3vHKEH5lSBc/3bunSK5xr&#10;rutctYqAO/2lUjpIhFqc4U9fyc5Q6ujoGdCG234DVkGhmbRZ52ipU8ORHmDVKkiLIrve0KJLv5IG&#10;WOVmUqql0bpYI2llRatj6+3to+FxkkcYAV6xODw0fLjnsEnwYppelmH93Dxo2id4l/wFWIWw1VzV&#10;VOobjDqmatL2SntsEa1dVun2eghrz4RwV2kYmmoxX8mOhZyxNie1oDq6qDI2d/J9tLsy2V4cneOM&#10;dDujC5yhedXhOZV0lz/XGq22R5yk3+nIZNqOjLVUW1cvueraOdee66wwa1S7YHu19oVT2e+m/yzP&#10;AY2cuuDiDPcfRiedduD6/BEH/YHA2L7+Z57a/cRQObx0420bNvxcNL4qkzMBSmNhZCfGesspTdM4&#10;aPqlnOoOg7hN10AQV2SF6Kui5pmrOhl0kWZ3UwMONsSYtqETBGVTrJSLaONPj4B9adXbTipGhglX&#10;es+QqbhQfMtb3kIsMcYrO7B447l5IG62NH4CcDXyWyHkBHw8c61jNqcXa+A1B2F5dXkesJBLzKgU&#10;T23IH2lhnwBVqVZLNxCza1GdHieNBWAE8BQ2S/wWf6rdC/uKQxLpBXpgU2KxX6TnT9ADzCsu6IhC&#10;JLK2fta3078OLEtKwcSBaX6dkU0ZkhV5Ws0/ccyvyo365JWRUL/uda+7+uqrsej693//dxbillDX&#10;W2ulZGqmFrvYMNOGrDUSdrSls/Fw/sKLGq68pqWrY6TqHKiW0wyHJzzkYf5vPAkYvQBWTfxrqFNx&#10;9nbZA6Llz3qak/KI3SeNlklsupEWpeaHWECejMGg/Onxr2PjcgCDkmtMv8/hoVxNjaV0I+lZhvX3&#10;1XYaLSfVhi28pjFb5tUCPjtJ1LdP25aUTMDXrjyPhbk2PVQbTFYJQXI5f2CseHgk2DPWdGik+eBI&#10;w7T2Q8PRA4PRg0ONR1IdQ9kFmdT8wsg8X3Glk5+bTbUMVzurc9c2brk4cv4mZ3FiNGp8dMxup7UG&#10;apFtTCxhz72xcYsBwijAv4aLldEXDj25df8zGV9wwdIrzjn3vfH4JU41nk45qaFKMWMUehj9PYch&#10;p2eTsgx6R378mfhifl/C7zT4ncYZGbRfBZngWttvvH5EfU6E0AkoEBlfzNPfREloxGboA4zqzHe/&#10;+124VQ4Y3xjxGHAYqeqjpmsaZWBk8OeWjo4OZgRGV5FEVj9h+iWavWN6NfCag7BM0rQzwCISAVRV&#10;+AWO4MpKbKJFnJbymV51jrddWjA5ozTDGk5wmelW6EHwTmSqWCi6DZM6Ezz9QdZdUi2lqJwXI2vY&#10;rH7DZ8F74d0D5Mqx9V0g/klotQaVvOhcekeQpVQLeK4w9HRf6mXSq97Ik6fwODq52LV6RDKDjzvt&#10;WdWAqc+HWvO73/1u5E3f+c53Pve5z8mzmIyiNCCqBorGsSy9DNYTmkDHptP5K6Uli50rro1vOr8Y&#10;cI+UygPEJWXZNN0XZAVhCNRSjUCl5qXPKqbTolLpDwhxWqpVyFUgUsoG+nZqdbQ06bTQ8DhDnrwd&#10;NoIYKGCmwNbZ2cXr08hpeaz+GhsaW1paSCATB1ojrYKCZXPZVNooyUjphabLL/kzMVgFA5VZrdeq&#10;MUhJV6yt3siqENT/WV/bx9aeDw/oQadpWducy9YnLtrobNxUWXNOccUG//rzJt/XneefbA9t2Oxb&#10;d25lzbmV1Rf6l16SCq/rG1rojKxMDc8/ku7Idy5vv+qy5GXnOp0uVjcT2KATHkym2xhm09saMIxr&#10;zaOicUZjaH3iAuAIPBHPFUee2vX4vU8/OpiPrNt02+bNb26ML0dB2iRDs5nelEOLxiifnNYIazQi&#10;b6wgBgrx0cs+7CGNSSQWhLO7MaM0tUFU4CprVEm5Tmhao29a4kBmKoxOGOxigb1hwwaYV64y4eLq&#10;1fIymkClLQB+3bp1K8eXXHIJ1iZWD2G2J56yGnjNmXPREGX8xMYkapVKLV9lHbVarUGxWce5ybcA&#10;Uz5sE2gASIqsn1ZODA8meKZ8ec4imfQEBBTwZAmfh88O+g930ZHoTjUQUCwK7wqCUGwpIJJGZC35&#10;KCvOS1YrFk1IBTE3GwACbyD4hBLNphIe5xu9fDKy4tGUypLKlAosO4EhU4PWyVPWuF/5g+pLa6k+&#10;xiktwVn88NZoSvGV8YCNO0CtPbQE1y8OVRGzcwdScZx7wwWV8JlKBMlKHMXXWCOx4Yo9hyv9R8Pl&#10;KmEYXdJPKzrXaNDt8btHGhpjy5b6EjF4WDBbmZg5JYNlrdReOi3SFrDQ0CJCvku9sopUDrTi4i1Y&#10;hrHGg2bAxbc2DBc6ujqWzFuyuGFx03Aj5lyxZDS6Oh5blYx0mGrR4hAsK4+tnl6NAamCyCqJ9AE4&#10;tpSqRd4qpJIpZb3ygCYPi1xF/0u/XDotfA46i8y5zFcI+mJtTc2L5nZvWZlYvSi+akVy9erm9asb&#10;1q6aZF+3smHdqmP35IaVDWuXR9esali1KTp3zdCQr2cfegntqXC40rW8+cKLk5dtcRZGChi2VcoR&#10;DPimGSXolbfV2Rzqa8AznTRE6vDwvt6jT/lKI12NXY2Jbnrbtn1PPrv/hXyoZdmaWzdtemtDbLmv&#10;YMKjomswOFQ4uIfIwcElK0vL1+B6YsYGq2mbc8n5l5wUK7IkSyODZtFveBGzvWaPPdstTF/r+pl8&#10;F06flBO7JPYUtEpUAlwQoNiKnwEW5NhyyX/Rm970Jstea3hnDv27v/s7yFrGHKwjpFpmh00NUFP1&#10;yllzrpkar15zTrWYnoF0+HgDeTDPSWovUbhk8VbIfmJspXqCJmA56eSA6B3gVOgrXIpK5i51Ak3G&#10;QA2BWmZ3WMzFixcz+wKJVB4t7FQYDsiNM/IiJE1zgC99TNnyK9qVPKW6AIoFQCMOxo8dXuskKJHe&#10;wrTa0FS9UTpDQhvgFTD6+eefT2fmwGI+gVcLO6b13FOc2JbTVrgtgK2BeiD+ve99j5GO5vSGN7zh&#10;937v99D611Vqg1/zFdxQvshn5UNDw0Y8t6hmsnTy/oqbKQfKT78Q/dePjN316XxvH2MyUbUaputU&#10;61E39NS8+V23vi4yr5sIj2WfW/KHS4WUBlM1Hj6QXVTUfwgRn6QUoy9SlgRymsGXlSQBCAsc5EBN&#10;2jS2qNse60gcbkh/YzRz/1i8NRa8JpralDvs7PXUY1BgMDiYX+84i3IBmWt9yCPUXNVZpMNjVWhU&#10;80LPbFLpsSrjUlaR1g0nFcLRxrrjJH/SI5Ba3HLLLSwqAM6Y72BVh7+HUNDJpwtA2mAAncgpWtYU&#10;XI7Pb3zclipukARHnG13Prf9K99aHI20bHTat6yJXH2us6xhjO9XccJw7egQxWv513ecs24Jd4p7&#10;3ww+rlTOuz48nTn79v1o69Mf92f3rp+7fl7Hpue2f/mZPduzkYa1F7xlxco3JkKLArIF4h9/6cln&#10;89/5SnL7VufmNzu33GEC0GKDOSPbdJ1q1aCYnk5jhR42MUJY/cZmpDxneya+SsZ4emGHpTa7N66a&#10;oWF6b2bBK7eh1foP//APTNaQrwzmF110EQa7iNpQ2Fu6dClBDTgvFKtFNQ4rb775Zlgn5twvfelL&#10;V155ZT2FwXBnLUOOLdOsU63pfaepU79qIayFffVYhJOARZxlEBqOxRPCUCY/mhrn66mdejsSoVuL&#10;dIUjrb72sRWrRqyFHUwq0IE00hkQMuAMDxWkYG4mmbCs8uQMzufWr19PbzGu6sNYFhjEKUmrpkA6&#10;jDx64O31nnvuIS6zkK6yJYHE2WKkhEt4OrGe7Wyql7JY4ViUdux71c++6sD2dhWbckJJ8mj8PP/V&#10;X/0VrqZmqo2eynyOZ92ihYTWISweiHHw+7//+wxzf/zHf/wzP/MzLFT0OSg21S6bgGM3TA8qRV+I&#10;PMqle+5J/dM/jnz7e6XRXNApdMQCuRand3H18Bb/rsvcR88N3NtVfi78Uu1Kb0Fjxu2Dzc33FkrP&#10;LlzUeM1VTYsXZPO5UtWtuOFCLqUy6FsLd0pkZtl96Q9Imq/WxUvRirTBQFhNG2kIqLkKGQcjbtLf&#10;2NTXdORzPX3fOdI6rzV5S0vlYt+Bym4T7SKThRExyDidxUkB4oB0znQBudFQ/A6p9KhzUUvyKEzO&#10;tsfZ5sqBeFYlsKBWIFsIW3QvZ2B/cXPDivH1r389HnCmbDzlyU3nKlOwp75y1heMFHJY4vn8aefB&#10;f/vBI5//3lXrLki+uXvuisXBeS14hi26wG7HD5HOU/HMNLudvhrIO8Poj/jLzpE9P97x/Mcrheda&#10;Y43BSvM9vQ81JVYuXXTTqmU3JxqM/6Oij6hrhUA1ztLNQNivhV94xnn9m5zb32Ag7DR9NE39wrgm&#10;QQxjeEPWVMVCLvzlu50v303ArcC73+NcdKHBXrTICgtbo7sd5J/Z7RTUQKFYCQX9h3t6v/rVrxJh&#10;64H77tuwadPf/M3fXH31FfTi++5/iGhbhw4cwNoar+of/OAHO9pbcL2NuGxoeAzy4h//8R8RazY0&#10;NXHw9re9eUJ7sX8qFKCh0sWgV50f/dD5yuedXN659U3O625kbVJwSqG8vxQmsOLMbRrhrQqvMrZy&#10;QguNLO1SP2UIFGkQ1q8wUo38qjrDKedj/5K793uRdVuqb/sp36rFaMedBt2b1xyEhbmkpRLxFcxx&#10;zTXXgBdlJa2PJ+JHgExAVoyRPqHlsSwaOLax2TSiJ/lVPGXoUjghxBNM5PUIWAJ9oUxS8jgWfGjh&#10;wJha2ahtatwo5okzFJv1IpFjEZsi2wWOM4tTHu4SeQbsYDpHUeHJJ59kRocZXb16tdqlbcR6qfq3&#10;sLhh0n40KcKTVB10QnnQl8AXCX7yeNbM9cRTl9NPhLCqOhqMVY3auXPnf/7nf/7FX/wFFDuOA5Eo&#10;Ufki1O0QcOwLMDYQfFWSyr17nLu/UfnUZw49dP/+oLsx5KTipcOLnZ5Lg4cuDTy2sfTDuZXtQc8V&#10;v5UuWgjb1xj/UbG8dcGihquvali8AHcDxapbDoSdck5QVTBRpbWaA9Z4CywuHQPxmlINl3Y4G4wm&#10;x7yOFLu1mqopJJTzDW5TY29T7xeODn2/v2Vua/zmxuIF1R7/PqOEUCyZYKy00izuEdL5HDOFeQqN&#10;RMZe/NLsJawgGTkLj6rTqTAqMOW3KFydVP2CX4rEMo9CUlTZYvIL7IaFpcET2uDlIOwUAWYJijRp&#10;azNaklU/VK7L4mPE+fGX7t33423XX3BF4/VzfB0NDj3PdYCufE+0nD1WbyanolPXAV4tTyo52Wop&#10;6padgf4Hn3zyowf3fp9Y4o2R7nTDspXLL1y57OpwdAkf1KDGAMFRs8Fq8tRB2AoWl+GvfB0IW2mM&#10;lN71ntDFFxDcBFX5UNlJE2vBV0pU3NkQBqeiLdLbUda/89N3fvhvP/zs1u3hSIAQ4n/+Z3/Os1H4&#10;euihBxnSn3xyK8uLtetX/fIv//LP/9z7uVQoFZG//emf/MkD9z/M2mPRovm/9Zu/+a53vYsxKBhw&#10;CUSMfW3AxVOMF/mtFuHeWBTqlTiDbu1Xv1jKF91b3wCERdmZQSNUxohwhl66nl2ekKVVdbCSWEtp&#10;WbZOsNXihHrwWkMjjm8Wws7Qt5oimwkso11MwBQCYWFh+ZC/+Zu/iVG5lPPqmVd9SG0iriwwrTXB&#10;cQ7y2Ier6ZAbyEAgBohDMGUWeddddx3SfBQGgK2W1JSFDRuiT2AuvyBd5NFwS2o3wh9s1oWCqFxw&#10;wEMPPUToL/5EzxVnpZrXmcLZ0FZEIQHmDK0JlHvQJeBl77jjDrG5ap3T+gCqT4vwLNLlobwyZQN/&#10;33nnnQQ1AYL//d//PboQ08r/DEn8EyFsPcRXD5eiCJEG77///iuuuOJDH/oQll6c9BRAa0ujY98O&#10;FVm3ir8CJiyHKXTXfudj/9n7Tx95dGxgdTRQaigPLnR6LgkevNJ9alPxgfnV7Z5LoHGjhZq/IINo&#10;hxPhe0uVpxcsTlx9ZXwRELZYqAaKAEIsHsYtmGsr7gAAdO1JREFU9wUKBWetgZcMv7gkXVVhQQAr&#10;bQbAyiZaVO+odZFwMK9mlA38lcZgS2Nv48jXhlP3jjR2NbnXRFAkOFjdRehzHhgMGN8aZeKno9tQ&#10;rviDpivJBYeUtmn5/AkpKwxNYvGs6j6UR4ysRBB2FafuQBo6l/QHVGx+5U6E8qNZzsoNGR9dyQ7T&#10;Ez/BFAoDU9k6miqXiRD1mnYOPr8v0zu6Yt16Z44Br8w8BFPiF7mzDyjCx3r1OuU4Q7rqyxcDGUAx&#10;63P9peHRR39434efePwrDbGW1csuWL3+N+bPWxGKdZjvidNVAxjxyZQO+U4yhMVHlh81AJ/Lg4m0&#10;lY989evOV75ebYgW3v2e8EVAWIZkJ1wShC3GneBL/JWeFXV+NhbSDFZ+32OPPoqeAJMvHBNz9PkX&#10;XOAhzSruWO6++2s4/2GAYp186aWXXXDB+VBcXHx+2zY8KmLowlDJmHPpZZcxC9fXgAnTjVBG40zN&#10;uvDF69+9x3/3l/KFYuR1d1RvvK4UoGlUwwSsnikIe+y30HDKyCkiQ4M5Y694sUnTT8pniRMh5Pgs&#10;hD25DX4qCAvS+uxnPwuEZUr+y7/8S/RXLCp9GQLSzqCCs+KNXv4FLHxBrPlP//RPwDtEErfddhv9&#10;BJdYCFIFDgQjyBCVGijVPXv20ItQJ6WpyfO8JKcSkoqaYtqmzQGFSb9t2zambXrdli1bpLqAEiqd&#10;DTk+qgikf+CBBxCLgLGAVji3I43A+iuvfdUDWfEKlJDyfOxjH8PDFJTwhz/84VcrC6sGwK9WKdIZ&#10;wJyOdRH1zEckQAsRtKHAXx4NF6ulkJFThspMXkEHdZPvfn/4Yx/d+fUvBXH80xYsL6z2nVt94ZrI&#10;M+dVHplTeN6R4LsOvGpsHIxH7ytXn164KHblFfHFCyE2C45bcIIRdDfr/K3S2AQ9ZaolVxh8OxqM&#10;9Fz5ldqAhjMt3khvdQykHStdAqNL7TpNoZbmvpbKPaXK46VIcyR7funoioFe9wCm3yivAmGNQMOo&#10;MOArmKisRq9AeJSSyOJQv9Jk0DLSao+JcNWwy1a/dpJSBOURbJXOAxVuISwCFnoZPm7oBcrn+Lep&#10;vhpwh35j8hm3gKY6gzEj9QVrlOjBJvCsCVDhZ0XChBScZWGPv9ZPSkpDmQfKvYOP3XPfvz33/P3L&#10;Fm24/OLXL5j7dj0Mrly6lB52LPmrxv3aSVQkGIewyCZ8grDfMBC2Meq8+z2+Cw1kwusAOvJoEMDC&#10;UrKTUiezmU6ogWKByBFeV/V6rQIp1m+cZBFOmmJ+POWklegpDZSLFeMJzUwP47ZldqlsP6hngve9&#10;+8tf/SLze+SWN1Rvuh5xAGuucMn4sJ6xzdJkGuo16R/LqtSfsTjH4l2bCeM2Y6nOmznijFEkmKby&#10;84xV72nLSKyqVAClomo8r3sbBK31UcCcKgRpJa0SaAq32QP9Wb+ZwdGTfiqZQAPwTkqxMj3hEmfk&#10;YAhbforBJfFPmptlzS1FWGWoiV/+BAQZARwS9SqN1CFExPKnXCPB1MpNvX55rl5ZiS04sOV/+feq&#10;/2aCRORDpcm7pxwdiNx9efR22r79DD3Y9mqqWuMC+AmxNbQfdQIPDR1ra3KqZxpU5wFSBrRyNRNw&#10;BtavDb31jSs3n9OESX26OGSAkesv+nHeXc5bxU1j0eHZg6FV5x3jMqrihKo+7IhcrHNrCjDGA6bZ&#10;1Aj54tbPq1xVUCoZQqmlCQVyIOaYloMgntUUatY4ykA4QHhklGHg8jmA+GfDlOHpp59hBSXtF27B&#10;mHf789v37Nm7bx+0xX5uZztw8EBv79HBIeNCC+ZV/joomOT+LLEkNGCz7gvUC4SzpS9rZoTxzXYH&#10;HsolwWIpJFh8rN5nR+0Z+ewYQItQYUYr+YsEpq0m3SEnW4Y0w01+EMLPNAXjjNT885obV2ekkmc0&#10;EyZa2g1rqda58y7avPndOH9dsOD1BluYzlPxY3aHyJfOBw3nvMKoeNMouGUPWGDSSkuVLMFOyqhC&#10;+kpw96jBmjWRLOtn95NfA2BTRZEwbh9MBIwXd/FHgFr0/jnvhjAd0+ALqEW6xBrITM1ShZIZGd5p&#10;DQjW0K6R2r6Czdlz1hZ0GeWgA8CU3pDB1Rldtgi2ql1aEVw9WtW4asocCPCmtgXX38VJm0zG4hqG&#10;p9HcT37SM6s0J/99ke8ZKaRmdzaJVjVfasq0f4qvko22kJkmxamId1t4TZ/ikyYQSBJ0ymmAPFsB&#10;LoVurSaDlPxEiVmRrizBDa3l/QqqCq0q3hKFJHNsidgkhDXSXk/sO0F8ICJNr68y28leB5Nux34a&#10;ix5IL/GEfdZUNkyn4Pue7EfoZW0/tweoXb7xjW+8/PLLAXz/8R//AeDT15+qPHQ8rKe46kX3NhTe&#10;nLbo5ZcmX//6rrlz0xnn8FgpW3YT5XBTNpAsBBsKvjh7nt0fz/lqO8dZJ8FvwRct+RA9Mgoah+xG&#10;zXY8bIFVP2U9o/htFIx2hfK0CHupu4AvEb4DPVEkRaEZkMorsGGliy4Kv9rQq37qqadAr/yPNSGQ&#10;FgjLs2jGeIfbtXsXORw8ZPwWg2iRsh08cPCwidhlYnqRP54xWCsqDLL37qYzSodhgh8uXbKbdGnU&#10;+FXntvVamC4UK1yrq/brHPsVPCpkkt1bIkyy80gmOu7wh1wnANNqgEfIKLwiAUQA6EkAvWUhV+Fj&#10;T3Y7nM3/J9WAQRh8sXi0a+3Kqy89/22L519WLcVLlZTjzzs+9D5Y0tfsHGBkT81WC3ureH0oFJQr&#10;oYg/GKbJcILCeADbwArjPGt2PwU1YNSh6cSwin4UgKAKqPZKsVyAKnfDyPUNZ17kP+MRETF8NVfM&#10;cSYQDvgQovkqoF6OlazkFPllLxNTbfxPVrwVFie4UmQqrhRKlUK5Sm6wE8TOwEENGgTcbFvf9LT7&#10;XqbRCmiK8xK6sLCn3vhHIIH5moHLMlCcEW6RzoBGVBFeQsZnFEX1qvULO2H20p/8MqNDJiGC5xhF&#10;WBQ3tdhisysMTYoW3lkGqB64vDxhqdy8Sa0MdECOD32FuiqmTmTCE7mdXwln5SELJMr0DyDAdQCl&#10;YkY3Q1kgAJyVtTWbRKU6Q+NDIQGgQD6kxwkXN3Z1dcEICt2SA9mSJ7oEQIcbbrgBKzHB3wn41bKw&#10;apr1f9Yf65VVCSKGtUTTW4BLwDqAG6TSPIvCnJpZ4dQ/xXbmepUMaoaapx7EUPL6qEbxZacqnqlF&#10;lOPM6IISPyA2Fqj6EnEnkXT7+48OHsiXM9WOgG9xtNRcHCIKTdaJ5vzJXCBpfusOxkKRvb7gkaaW&#10;wML5wcaEibWIjwPiLeaNByt5AID7FFNOgSkSDUPKo9bfhQdAzSbcSZtR4GKF5pKAQhwqBwoXR8CN&#10;kf6xcm+5K9/ZXm5L5VI7CrueG3t+xBk0q75CKYeVhHE7gOVKnuOhkZoJl/xqCW6qdVmcSkPSwk8r&#10;QLtZLXC7/hT8lRYvt2stpz95KQoJUpdf2JdBsZN+GsOevISLqfEyniM0j6rxlrHgWQoK9qiWCgii&#10;DevNZUZ845LAGAnNYthT3zHrn1g2AUi9WAZuKBKORyPJoD9aKgA4jG8qEyEAdW4fxBLUmueuynMI&#10;cKSvvOsFd6DXWbnGWbXaQ5MzJdBnpWPahFE1MVoMRXfb9spz20tBX2TNaqez3a2Ugtm8ky8GKsVA&#10;NYtmESWc3U96DWRzuJfxlgtl5mXEK5jqohoXyBdAndgPIA4ySkL8SZsxKcsujQXtP87jvxDEykmz&#10;lwjuhQNNHZvxADsIEpiPWPb2En8GAMI0SwaQp59ynn2aadRZtda3fBnDBdQ7Dk24c3qKT1P1MgZA&#10;qYTZsPOMtBIbik8FaTC2y7URswODv+RpXGKcl5YXo7xwLckscWBnvVzBefKx0v49bke3s26Tr63Z&#10;k0Gd8oFv2mY9p3dgOv6n27VCPR+jL4dTrX/+53/m/B/+4R9ipy/jKjsFSnlOZJsAn6ZYPdrmNtVC&#10;RF8abKcvTUtCFIt501133fW+973vl37plzij6EQwVVokySkmNNV9992H4uyaNWuuv/56EAYNy9qZ&#10;abWkksiREJACZPzoo4+SA3FBkGIDoeSFQLQu8zcpYc7++q//GlzF79vf/naao7C1zbleLmAR6qT1&#10;XE9Fi3OVnJcqorTAHXRhP/nJT6KAiN7tq1UX1kIiK5QRstfnBvzhUAzP2OBXfGzxHYWujt2QGfrK&#10;LvZcvkDOyDGJ6UQbDKMSGrvrC/u+9ImeZ/774PJy9uaWgTWphxdVDuUDeeuFwLRDb2blTC6Se6ha&#10;3TZ/TuzSc5oXtldKhNEqoXiAwoh0TKUSQyFFdoKtJbLX8povqGQMZ4p1LD0ToUy1ZMtrSiBFVpwJ&#10;RgLBQmRBfsHN8Rs3B87pTw/c7z50v+/hXOtIMpGMx+IEpjeDphsKB40dWDBiVGOFSgU0tTBTCA8e&#10;pBURt0gSQjIt/Q3Ir2NeSUBKWSHI4ExSC36RP8idAl8BFIveOU1xKrHXVHSHh2Qm2WBmMGqjiEYK&#10;4xl1yVOngwqlkQR69BkkTjDA6XypHHNnZio6/hFvNmV9DZScUb+JPur5da3kq0TfQuXch9F3LVyB&#10;x+Qbiy7zt6TDJ1UXFvt2Q7fJqVYplwl96avlL3210Luv+o53xs7bnGYmzpbCAKEgsLuYyAWzsx/0&#10;FNQAvdnOrRrcOMNgopOcYUhkSGFUZLBiVGRc0qAkxVCtw3WSMxq1RBYotwBw0byGx1xCujIGegv1&#10;++8d/uF3A/FEw1ve47zuJi7jczMMig7MqE4LiOLTn/40UjWiGqHqhj235mtU3YBA4NT3vOc92N4Q&#10;TZczTASI5hhF5SKJQov+wMyGsA4XXnihMLHpT9TSrDnXyW6d9chVzxL4ADvyUbE6op393//7f/ES&#10;ABbkkkzIJa83NMs4eNWxJlHlaelVj48xm9q6oIw4TuEDtXL4V6LVoSL5/ve//xd+4Rd4ioLFK0Ks&#10;ugETOTYo3/jGN1AuxCns7bffzhxPwbhKPvQfFUP2NIK8tDOaHVJd2hktjAkbFQXkwionhaE5cgDf&#10;jDc75L/AaMy5uKpeKomArRa92stD2PoqFQsr2MEvzwXC4qrsM5/5DF2CZ+Fh6mR/4pOR/1Qrk+N5&#10;FveyEXIQ7wSMHfjHBcqvWrWKe9W6VPOSzlgoPCFnX8GXHXT+49+f/djf3+fvC26Jh5c7O9vKu9wC&#10;U60BrkZ8BXwy6gKGO+iPBw5VDuUWVOZdsSa+aN4oGiW5ItqvR0aG+C5Sg+aJ0jqV/ynpvNJ+tNqW&#10;iyurBS61GYvLObDjslq1lmelaiZcSsxNL7yl4darmi8/OtrztbGv31u9v9yWQ2QVDqHqamAleNXT&#10;egU9GxtEEaVaH8pXl8QLmgMEYdWipJqi7qb2bKcNJeCk+FcRscBZhVOm2cMfC8LikeB4PtzLpDnh&#10;9jDV932F5Zm9/WTVAI5BTiaELZVzrj9C4UvGBp4Rwf/Yfc5XPtf/o6crLa2EvgtF4ywXnUIRY8AS&#10;+il+THtmt7O/Biz5NeFVdr8AhzFw/kW+N761Zf06HNMgNMDqoeoEGmfqpYGhIAqcPDK2M4pCqfzO&#10;7/wOmTMjYHCMthtDJciB4ZeJG/4CKTGjKJyX+Cn+5C7MIeD4sETHXpnZRC5mGX7dgHuGeCR41SoS&#10;1MPW+mNFq+I7MTnhjgARvJRF+FNQVYnt1KXJUmfs/KplVn229XBWuFAZ8gtFD6yBB928eTOKBLQY&#10;+ywpBrAx9VIM3G+RGH9YoFjOaCGo+V4yVokApD7IMTwuG7kRR4QGJ/sYW3K5iWU6J4gDFC+Iau3a&#10;tSqY/VX+9X1mSmjlJROUr0dgwjQ8iz5ArVK3rFl5Ft1jprriWZGP6kTUIOiQz83aF7AIG82n1Bfn&#10;RbQIfhl843Pzxs492Do65hzYPdibSqeKwYFSYrdv3l6nfa/TscfXts/HAb8d+5yOfaXkIZT7WhON&#10;S+eGmxoz6A+YUMRjxkGsR5MLN0v/RH4tOCMhEasOqQqwmgLFcpvSq50LU8pYQeCSYmvdYr4IJGTB&#10;nyw0rIquWhCaPzg28Gz62b2VfaPlIUY67hKbK9cHXps0EcKEPsWzKn8r67BUqz63qkut3TY5rQlt&#10;87NrKvVc8bvUv2RnLKJY1Nl+eopb0SyEPcUV/sofd1IVCYwCQdXQ9xUTSSHrR4MSwi0c8wfjXZ0B&#10;tMYYreOxckOyavZEtTEWakj4Z/ezvQaSCScZn2Sft8hZvqq8+bz4qtWBWNQTv1dBh9EZU1zxeGIG&#10;WMgUQALDIGqTMKkMwgz4BGIAEgBMOYPMiqkKd5AIcpmqUDtkiMYtPdgXz0hSRQMm4eCFSYRiio7h&#10;YFaR4JWPOS+XQz1lWI81ma0nsLAQNoJ0EtPbuVPzooWbSmMfyecUZJkwR9rnanrmF1RH2DoC0EHB&#10;4hsZJCFfB/KrxRKHFgPWwXwbChPSFDD6zne+E7YMOCt5rlAIj9YUzi8wkV/4f0Kbcjvul4lFpNmd&#10;9Jo+USrgRpQNZoqFrce7gjVs8pCA9AEwhKsy6hYWlsjRr1a/sFO1OYE89W1GBPy1scxF+RhlFWLP&#10;clIfUd/IUuDH5lb2DVecJED3R98o/uNffO/xB46EnM6gEy2YwJJ8V+PAACTpMf8YyeM/62g5tLN7&#10;1cB5V7R2zAmNDPemh/sy6cFs3oBFMb6S2kvarhZCq7MhBqSvYvLzcLbamOAm5ZT5l0hQ27qAifGG&#10;oD8X7h5bcHPi5gsj5+/v2/vV0a/d69w/GOxFxuSBScOtgpnhRj0vsxGtxERLcElFkhUXWFPre0sA&#10;68BiWR3bauSAt1OxJTwRzUy/wEaNjkOnJsDsCTjVmvBF6rv8tAasWQg7reo6/YlPMgvr6b8aCBtw&#10;8xVnzNPTbR4dgnEFEzhFjAPN8G5cjnr28WhNzqB7pdNfu7MlmFADeHwLhpymFuN8Dw0k7CLQnzX+&#10;+WaIfAdgyKga9vTnf/7nGeT/x//4Hzi7ZMxEpRAv9QCGD3zgA0zc2OwiAQbLomOGXPqP/uiPGGyh&#10;bAmxy8gPwMVsl6EVBPySVzhjnGq91llYnKeKhdVkWc8v6lgzruCa8IfIHksO1QM7+42Fd+tZWAh5&#10;dErOO+88q2dDGgmXyZBZnEaGygEtBrUV2hOTsZgqbdKzke6gQhBxTMtj4ykYwoOWLKwUEJf3LlZg&#10;M8LC8vp6U72ahRqSO1MqiD1YWF5BLOyr2JxrquFYAnfqh3GB+se0n9UL34I1CcsJsKDajBrSVOwg&#10;dgKlSjEciMRDgd6D2d37q4cz3T2+Jelq96jTPex0jzidI07bqNM55sxNOfOHnEDWzUaaU+2dGBgV&#10;RocHxlIjY7nRXNosk9RyaGY8ji9FU4d8ZRWOKzc5KBB+Fd7SEk6tXQBRryO8KL1tyZKg2Lvnds5t&#10;n7couWRZcFlntSNXzh7wHzjgO1gIGp9ZXm4mjJzntyuZiCcM+vaWPVK0laMPq5AtjfMJq0Tloyan&#10;taIQtt3UPdXapSDO40DDvBSPQIWDD3G65s5ZCHu6av6En3tSWVjPoYXxG4xTeM+3sNGkDkdDkdBI&#10;IlZsSpQxxWyIlRPRSjJWaYC3S5Rn91dDDcTLycn2xsZiIi6vieVSoRjwhwxD75kVzsimkZwxFjtv&#10;7HC0qmc8hMJDrfHiiy9G2w2ajDTM15jfMHhiywt+RWzLbPXnf/7nSIMZ7RnqUcciTBIZWuGzDs4Q&#10;FnaGKmxGav2UZGLnRT2NadUSLTq2NKqFsHb6FIhkYpYptyBvfT7CuBPOTMC49hHcTobWL6ZY+nrm&#10;TIoBNB2LYuWTizYH5KUMFkxbuGyJK83rU+GkE6hpwYhj325cTHwCWb6qbqnHW1Q+YwSa8nypb3/7&#10;24TSgPLk21nNEKsXf2wVhCtNkUoEIrQtUjl3WWRFFx5fx6oVoCRmIOj7B8v+cCnQUPA35n2xAvbU&#10;gQTtiHCypfRwdngwNTw6lkqNZdPyBKzmBFIE1QFeER6xwZczkCk4FgksELQIW/yrPW81WLSMIRns&#10;KWTn6tVrNm7c0NnZRcPg7VpZtbS2EfOVGwV/aaKMht3d3fPmz4ObZ23GgCjjVhVJYbpkG0vx5LPW&#10;umazUNUq0VqkSzF4qIJ9qIOotFpbaol1wgTqq6pdzr7MmVIDVRNvlMkBm/RqwqnGsQSknQaqjf5K&#10;0imjCRt1CpFqPuSU2IN4bJvdXw01UAk5k+4lfAHjBZiVPeYBDImec1h3xpxqafRjeAcqwJ0xTkKi&#10;gVAxU+HPd7/73QAJ5gjSWPHXvffeiy8dziBBRXOAEZVRXcO4pIsMvzLgnkFc8cp752sOwtYDynrw&#10;auGsPSkIq7lQNI+dMpWJ3SZMlmKbpDVoJbAWGVtALEqJxqFspSLJSWtVJubVkk+cl1G53NFbgEth&#10;hDlUVIs1VbxX3kSUg/CNRef2cfVrgBl83EwV+1TmI3pVTwTOIalBfwhwRoDfH/3oR5zUQMAHtWLx&#10;SYpXwucKjn+qocpId2hwWejwkuru5c6+aPBgODBgpkD+p9e6BbzKIoVkrgv68oFqqlIcLWZTBTxW&#10;GRcDYwKvYk8BiyzBYV4Br2IoOSmUqfLwcdWc1AjZhBrZOKbYYFbR/1oaiZ01zmXb2oDpxmgLJ26J&#10;RHNLM1J9LqlBchIIizR/2dJl69atQxUbZhS5B1iW82BZcqNgoGrjTfbgQflwETZVv5AKL61dm1TA&#10;NYCqqut7kzqC+p0KcCq//uyzZmvg5WrAGKTXYmM4yEucqL9KzGVYWc+3BX7YuIpfPUaImjP8nOOf&#10;3c/+GgjknUl3f9wXiDtY+Blfa6BXhmIcd+GXYGY2xkBGSPFiqFTJNAUNN35xi0QEe67KWkbDNX8i&#10;rZVqFjZCjKsiAiyvIR8F+nMWws7MRzqxXOph1gTIpW8mIKjN/jkpYrPJ1A606S5Z0ljnl3qQTWNL&#10;TmLBXDbhCcEF+TzSpjNyhCQMYc/wp55o87fM64yzUPVwXyJgGeXoXWYZLyvjpjbEIwLU3vzmN2Np&#10;h5UevsZwf6a60ud+mdZrFF0Jp17Nhgs9C92ec+M965wXGn37ktW+WCWPSbMxXK0WHbxH4gPWh3/2&#10;Ur6SzxULuWKJCIc0KadUs1DkSwFo5c9Vrv5EzVr8J1NCJEoKMysXxRYm0ibV3tTkpLdKYyMfcOf2&#10;F7bv3LGTnEGLtARoXR5RLEl1u8aJRsJGbqAwClQIASBY37MhnMKHMYItcuZe2Zah2yDVWy3q9EQF&#10;v2XzFGpjMn8U+ao+pbLxp7QUyIG3syPviY0Ss3fN1sAM1wArTmYBkW3jxAIetvBhY2ITg1tZmqLc&#10;boM5OYCP2f3srwGMtCbbcSWNN74SQydNgNm/WGYoN4H+ZmhjVBSiYDCEL9CQziiKWyTYBEELrmqp&#10;z2jJCIwSIGcw5ML3lkUgGmMlEBOEJR+JE8+Q7TXKwlrweuyBMKjFr1qOiM2SAp+9anFbPRQWBVvP&#10;BilZPVupNJYuUjNSzlriSGSvG2l8zNmavDkWYNUEL/8DbJastbL+n4iTptv+LNFbj18FF47Fr69B&#10;RGtxoQfgcIJd5Bf8imsnBg6cm9x9992gPbWEl1EkwC1gGm+tuMn3oxM73B7MLI1nO519zaXhxkra&#10;kzj6DGUDWVuqBDERCbg5nz9N6GAAXMl4JqVLB/G85Y1QFIZvBOL0ogwYGZAgrDC0lLAZ4OCMEffP&#10;mTMH/Sf+BDjK5bUAolVKkVkY7wVShDd97NFHH3roof379mXSxj8X3o4P7D9glWtrHcdr5jyXG8Gy&#10;HR0daBRAxLKBYhkuOUMZKAx52qjO3CIW1rrKEn61vKz6goWwchBLxWrRKFGGNAqm285n08/WwMmp&#10;AfojnY6ACkUoN4zHKkRpcgoEhar68Y5H9KZCyaEHZ8tOtsIvtj2z+6u4Bpx8JZCvBPOEtvEFqgE3&#10;5AO/lmbMho8hVyMk4yr2WChrMeZjinPttdeqeQshaOXPn1/+8pfxm8QBac455xwOZCMhOkbgVSO5&#10;Jo6T00dOJNfXHISVGFRAUGCUA84Inlr5o2VGrdUzN5JGPNYEjrMeLwrS6cNbJUKtYNj0ILWD+mUQ&#10;t9QTqNJQlLhW4ZTISpBXEzNTuMXB0gVU+QWPdBe/UpZV+1NuHAtbWGmsCOAJSFR/6pIwq6qLAwmg&#10;BQ500r6aHlEP6E+kSZ6d96jaVb3UthSMYBlx8UvgCRjKb33rWwA+PpOlD1VXqkPbFJ1KodEfDFXx&#10;re2POYWF2ec3p799U+Cb5zv97c7ejLMn7RYrxKOsEuI9XOTzltPhkhOrxqL+qBsoV/0Fnh1JdocJ&#10;JWCsm/lYcLO4myTcAagajAvIowHje9IXiYYQzjc1N3TN6ejsBMV2dXTg2hraMxkK8zq0JZZSVfLh&#10;T7QMvDm44vOzoiv0HB3Yf2jv7kPP9fYfNGG+y24BIrg6Ui6ZODde+zIRx1mdUQ94g/X7gpgsRCOJ&#10;1paOeXMXLloIEbtk4YIl8+Z38/S29paGhgQBsIZHBvv6jw4Zp8nD2Qy+cINhzLSixEpo4N6ga9wa&#10;qO3JqBHphBjZACxWxUcx2VEQ5pgojzgvPDtb02ypT3kNeDG6mA2MwN/jSjVgz1g5jLgYtQEaJAMy&#10;0lhYMTpFyARz80IS08lcJ+I60QA6BubX+CyY3V+tNRB0wiEnEjLfmiZBYHAT5Ham3BFoxpeMFO7g&#10;+9//vqRbuM0S+hTPIqpFCAGbDdm140jLYh7OyBRYvUCmCDPWI2Yoo9cchFW9WXxWj8ZslQqWaaYU&#10;ttCxvrqwo8UfFrRZYlVElxAkdwl6WrQnXGtGRw8dMgHXE11WHi06VlysyqBL3GtFvcrKsrbkWV8q&#10;W1pBK8sf29fUI5StnqXHKR9bEgkR6hGtBfqqE92lBBPA/Qy10rM4G7hGXKRdcskluEvDzRb+YvXp&#10;qS4tmbTw0Ifw1jaeapRRnCP+bDFULcT8xaZgaVmgf4HT1+70RSoDoSoWH4wrAEdiDqFDZyofS2eP&#10;uaQ5GZVWY/xsQsIYQ2jzHyoHZcP0B71YA5CazU3N7W3t7R2d/La2oNTaDhfLb0trK+G1iE1As9Bn&#10;9cLKeK1R9nwes+kNZ8y7AXPSNBjvsplzjXsYLqLOivYsMn/4UC8gK+SogcKcSSRj4GYCwbBjAYZB&#10;GLsXlcOfSqXxl3Ck58jY2Eg6M4aXW+6NRMOg6ta25vaONquzW99oTecyxTT/U6ce8QvLNUvBnsUd&#10;Z7boszUwWwMnXANMJXKqhXrA3r17+RMlLjzTWwJFEjnhV8wkcJ7DGTwP4J0A1Av8ZTCVKu0Zvr0W&#10;IawgnQhRkZf6SBYv1kMxHQvU6kaRkdxev3FGklAEqVZWqwQWfXKvcJ64TA70RBXDLow4sIy9oCcZ&#10;irvlkmZuKdoKPipDYQ1LmlpdVQvBhUpVBuHUCZuFv/ZNbbVwSTnbV7aZqE5ULVPlfIb3gRkp3jja&#10;m/gvo8Bll12GOgGDBUQsVp+0EGlqam2gpa1tkwgFiDprMCPEZiUfKaebnFRbIL3Jf2C9e2Cxs7+5&#10;cjBYHQr6iq4XH9O4mvQ2fEqCX4GnZt1svqWBuOabqOV6sNiAUcifEORroqmpGcDK1traxnEyiaeL&#10;phYAbEsrB/inAuxqLePd6DUZLwed5EEy/2IFJGhrXsUPd1uBtQ2GsA8jykA4GrNqqxU3iAJMIBQB&#10;xQZBsVCoiWSUR3e0t8/p6qIYsWjUqABnsmNjqYGB3sHBfhyEFUswAb54Igo93N4O6m1F1QGdhAlq&#10;uybIq96StQHCg/E3n5GPO5vJbA3M1sBsDZxFNSCois9XnLUT8pNjdLcIe86BCDgSCOPidvMTn/gE&#10;BhscwyPIEaFUFs+K933NQVj7YQRh661bdEkos55N5Lied9SfYEQbTZ4DHSvcvGArCfhTInjJ+mkW&#10;cl0p3Va507LafpwXD0cymhGNidkaWowDksmXlmxuuMqfChMqbC2lRs6QG5sMv8Tvqi0K8gpoCrKL&#10;G9ZmqWgLXpVMUFv6hUp2LMmqkyrG7DZpDfD5brjhBrwTYO2EUiyaSfUrItW5x78aYz5jqeUNHX7k&#10;+NVCqJyKlYebqsPLqvtXu4eWhw53OD3h6mAVLTrDs3oSKA+i0sbEvyoOFh9NuyfKN/jSu0rIeL9r&#10;DLSMgw3jYwNEyUkfDc98W46jUdoPitdoWmMsCDbFfwKEsYcKPaqTM57PVyBsOIjUHgjrY1lldm7n&#10;HK0PzVUUA5pbaMMt/DY2NTQ1NzY0Alpj0MSwtx5zW+tYni6PuZ1fQ6MSizOX96JzD4+NjmSzaVoi&#10;N8DFYk7W2dHV3tYB1KY3AMQpRsDTWJB3DxeNBWl01PbZJjlbA7M1MFsDr7kakNCVyEcEG7LCXtgT&#10;wRtVB+MkuAU1g4985COCvExDeJAVBWv1B87wunvNQVj7PQxb46E04TNLItbTaAZJjDOXIiD1+XUv&#10;mwhURdQUEBQWYVPOYknBshL6yx5FQFZqfDLMEq6VNJk/AanQY8ah5rx52HFjZyNrG2xfZEJuDW5I&#10;L9GqtXSRQwPrBUkPBbNYvla+5S3sFsWrGlDJRevWA/R6O7Z6NlcpuVfoX5csL3uGN/1TWTycSQFh&#10;+ZqMKV/72tfAsqptqSvZZuOx8p72aI3/rARK2WBhNFwcaS4fmec/ujx0dJF7pMkZCGC+hWaq34W2&#10;rCWuaYN44gVv+STnWVYOQEtQY1PbkJKTRjS7mCErwVu50OIWtXANah5KrAU6JlVNYwHo6RlaS88F&#10;3QFiGaCl0Nbe0dU1Z+5cXnr+3O658+bOa2ttj0VZpwXKpTKlS6cyqA1IXKAexNNFSHtLRIQPqJ6z&#10;JjRvwp8oKtB76Dle50nEYxh4xTkDNsf/Qc1hMwhaBRwPs3cqv/Lss2ZrYLYGZmvgTKgBaRhCeBHa&#10;AAst/GQRtZ6RltFVeoyagEgDlsBHATMU2m7ESMIHohWcie06w7fXYnQu2HXiSPE5MRhHQUQwQjhA&#10;Wz0asxB2QhoPbRj0IIhgMZyWL4IF8oHFsoa4w0899ZRCau3YsYMCPD++EVcWn8Noq6Cz8thjj8Hq&#10;y+6bA7y4EXyLS6TBayY24PzJAWGfoP25Cz9NZAPvS85wVsqWu7jEU5QGZ288navXXXcdjdhyq4JN&#10;9QSqlWVbbQRLu9Yv3QS5hPhFo3FAgVnhwS+i6/majc41VVfXIphvhEcCvgXuqPgQ6MhqKFGDsate&#10;Fkc4PwcWVtNj+We3Fp98yu3tDVZLWG95jmCDuWokW47nnVjOR4wDaNgxn/9QY2PvvLm+eMyHLCBf&#10;zBXKKJEWSqyqagowxpes4U5dvLcax1jQ+oaqN0QsXL1hUvmXYmD/BB711EnLRTIoGp9cFb6wp6jg&#10;oV7RpcYHUKDsayw2rAivnu8uyuQzu8o7Dvj25EMVcCpODrrnzCWgwfz5C1mI4VMrHk+SC/EWiAg2&#10;OpoaGhwZHBgaHoZk9RwRZHM8lJytU7lIOAZITSQbkokGDugTQZd4IgFeyurh2NUm8FmvYmjlUIjo&#10;DhDQy1esoCnOmGPkGRrIZxd4M1SRM50NWjeOc6SvvOuFwGCfs3KNs2q1dNJfuyzPTFfxbH6nrgaY&#10;mhlqmGUIDItvx1tvvRV9Nogwi3CYuGXuAlmGjizBDt70pjddccUVeDyU6YsQzstwsWdIdK7XHISF&#10;miIEBWAL5EoIJb6xIKymFksi6kC0qL1qMa6dhzSJ1kM9nRHC417gC94uUUbhiXi5B4zef//9eK/A&#10;uIcNzAruBGUCRjkGfZIYD22gT/7k/JNPPgnaZqPM/JIMpPvwww+DhPgTFWzwkG4BInOSS6Qhfw7Y&#10;yIHjXbt2gVeuv/56VlpqmlYfoJ43VcnF21ku2b6yZamFeu2mTikIqwCzaDtgg/9aCzCrNcyxmxoS&#10;GxqcbCxC+OI4KFixYgWOUa1yvdLQWlw/gNG0vEpqLLft2dJTWwP9/Yj/o5V8wEeQdZ4QLlYS2Woi&#10;4/PnfTiJLfkDPU3NffO6HSAsnGYFbzwBLL082bqnbSt1VRAz6q2G8jc0ponuxp9G1wQFVcNbGs3X&#10;cQNBc5t3lw/G1KjlwtF7xfIk9MZwy+ielqoNpYaV4VXzA4vSBsK+sN+3txpzm5paDH6dj8+sBcj9&#10;m5tbAbUIJ0ZGxgYHhoeGRkZHUhwDZE0EsVyWxkYBKBWIkyoyJmadnXPn4ji2u7NjTmtLezLRCKKF&#10;REbTgEUTSjF4WPA8KpqQjKbbQg97+gm8LGXjATTjWQh76ibMV8GTZiHsq+Ajzr7CeA1IlsV63rN2&#10;MPYDcCiCrUoilo0RE4EbAl4SMHEzMWhKEk54eV2CMwTCvuaWmBZqWBha08iri0hpiVh9S0FYnbS3&#10;18NW0ZZWYdQK1hGPynaHKRlfa+gPYPqHuyBoJzaYUTa41QMHDoAyga2AURoNJBMnFQWU8JsKZM/G&#10;AX9CrMLCipoFE5M5WIRLcizPJj/2CtpJJlqKrV69GiUENVzLH1uMbs3CpBqh8nPVGhtZKlp1ZXUq&#10;BNN1VaBWOHh2JLE1QGWqfqi0DRs2sNhdvnw56kdoFBCNWusf265MShzvGCcDDqquVRM/FhzpAtH8&#10;Tj5WHmwr9S6o9i0KDM3xDTU6w5HKsNc6ZclkNrUHdKIbUJ82FCbuqIy0HaoVwApcNXZO4+1ZJvze&#10;kkvqs5gYGnVYbkGDtb2jnTbDxtinZpmH4S0aS38GN+8ry5TM6xdmNwcNSUJ0cSMuZrvbWrm3CeUF&#10;hFd46UinsiMjKX7RC2ChVK1Q2hD63R0dnTiLXbZs+cpVq9auW7dxw8ZzNp1z3pYLzjlny5o16xct&#10;XNLW1hmNJkjs99zEgXc9DxoiEYySL68GfjW4v+opRUi8YFaSs01xti/O1sBsDbzmaoDhWgRGvWqf&#10;5H5S2ZJemVn/j0/fHNv0Z9Ek/qJfz1fZR7bQ076XMCjwjlBJ//Zv/wba+/Vf//WrrroKNKnPaSlJ&#10;zY0yFReYE+wz8+e4Uqk4M4E5XRWolbd/gVoBO4FLEKplZ5WM8wBTYKsHHSpAT1hYWFWUX7EchJHy&#10;BL5JheAivSAv2JRfCsZVECrYlyJh8A4wIpnMtrgqrDlOqvnB0KBYsKw8wKvVqvxqzXbtJfsz1YAE&#10;3BbiS3uGq4I7ulH6vpSTkn/qU5/6yle+gvLjhz70IR53NraoGe+6+gqqbQ7gyz/60Y/+3u/9Hkua&#10;X/zFX3zjG9+I3rMqVpy96wsU8XSN/HL/gd4vfHno059JPvNEez7n+fEP5UOJYbd9l7PwgcKGe4qb&#10;tzrL+py5gdCDC1dvvfCSUGdHIjdaNK6ynXIKlIiXDM++UBvyB75aNARCNaaEKBREI1Gjlp1ADzsK&#10;lMWKC1NAGj5wlJvxrmGicPX002VQhhkYHMBXABjRs/FyiqFBN5VYmFp6U/SqSxMbB/JHfuh/5IWu&#10;ntiSBtRely1daqLIest60DMtJGt0W3PptAmyQDG8ejY/gWoF7Va8E2BChvstdFljUfRpURyoAFKr&#10;OP4mwoOn0Ov57QoUS75Mtmj8fuTydDiumhaPd8M4GrVl7m5INOzY/uzRo/tuvfWaBYu6YWhfSTs8&#10;4fYw1fjzSgoze+9JrIEi4gxn6zbni59xeg5n3/iO6DXXZl3ngL+8bPKHmrigs9tsDbxGa6Ds7syW&#10;l33u487Xvlhdu9H3jvdV1yyrOjk8IJ7qCnnNQVgwxJ133gmEBUECYVH+4AD0oLBDwm01emccw1kI&#10;K1wrYMpJqwkqTl78pRXES0mUrOQZAKmxndXAo4pZr5hGpGQORskV0T8MK77Z0HDgF5wBvQ8I4FmA&#10;YJGywFYZh3ESyIuKAiVH2eVd73qXnA8IUgtbC3MLp8oQR6USYBJvqrWXICybTWCJZ70v94pk1cta&#10;4xupYQjCYvz41a9+FUbtwx/+8MqVK091W56J550wZJnq4Wongv46/s53vvOXf/mX99xzD4FS/uAP&#10;/gAVJU6+KLIpV6eAsOA50G04E2w6FFj0WHXDPflNT5bn73c6y+7TC1b3XHo1tlNt2bG8r1IK+suZ&#10;YoZvRFOheY+OGm4+nU6Z9VW5jKWWcV7h+a/AjQVroQjo1TMorJl5wflWzWKdj9vXN2jaHsKDwQEO&#10;DBHrhZAtB7KxYuOi7KIrnS2b3WUZ3+jzcw4NrClGliTRIcHRK24IAKKsjTzfXhWIfXQSzH/j9o7U&#10;CbUdi3p4NRrBXwIrJrQeQkFfMIQHWVOj1BwrQbCp7C3NIq3oQ90XDVqDgyvGa5hpjSaaVwhEa4Bw&#10;OLhjx9N9vbtuet1lS5Z0e1E6T3w74fYwC2FPvNJPy52oj/ty27bHvvQZ/3PP5C6/On7jzU407MUi&#10;mHSbRbCn5TPNPvTMqIFq2ek96nz5c86PHyheeBkQNrdyUd4pNwEmTnEBX3MQFiAIhMXJPFP7r/3a&#10;rwEgmN2ZGqUFIj5SQFa/Fl6IjhUvW2+pZ/GrWC451SKlUCab4mSSlfUXSxqrUSByjmyBgPfddx+Q&#10;FK700ksvBVjoRhAqT+QWCizDbW7RSXRh0T3lGDIPfW15ylSgBJVKNKosdfiTk1y1RLKdni39rMZn&#10;obmAl07yFNHMuiogopfigNIKwmJuT/n/7u/+Dl3PU9yUZ+RxJwxZXgbCihe3bYkWiGutX/3VX2UZ&#10;81vehq4St1OlZiExBYTF16rBfDjM8kdGwvO2Bzfcl1/zeL7zaac94z8Um5dZsqGzsbGhkMv6nYLj&#10;yyBrNw0VItbTZqHxwMdCWIL6rM8B63nAtImwcbnFMmd8FcdIZKIhFPJmVZbG37EnNEAJgD+Nhy3H&#10;iZfjSwpzrvRt2OwuTjvprW2HDy/JFOfgDhZLLCK+EjKxWiGegtdi4WI9rwVQuKZrCb+yHnKN2wPT&#10;A0yoBsZF3MqSAtsxD/uaJRlBGeQvxPPUgBYs2RnBhcfLmvAOcLGsAQjPWK0AfyF8c/mjrW3V2+64&#10;fMniLr8TeyUN44TbwyyEfSXVfhruZVhzSi/sDH3+U8637x6JxQPr1rK2c0Z8Y7MY9jR8jtlHntk1&#10;0BCIDww4Tz7OlFK+/S3Rt723ugwIW4qYGGOndpuFsDUIq6jrtelUMPYYCKtPI9JUwlDLSsrxEFM1&#10;WFOydbklEt7lFim/giS4EbBrCC0P/HGXXB1xFXMoVF3ha7ds2SLWcwJoFldKboofC94FxZLsmmuu&#10;gbjlpHzHAih1OxtPkZtY4WmVynKuQqj2V1hWCFVA3LZGaSDYGV3HbKoHWFjoZMvCAmFnWVhbdXwF&#10;Vbi+NQdowf7xH/8xTqeppb/4i78g7h8JaBUmGsoUEBYa3UVNlrjqGHC5LYciq56srtyabbu/0jXg&#10;FvrClUIiitcrlirhcDFXHHZMQEHj1ZXHeasOufWtFiqYf3kQ0fidMgZb+soQseZA7cFrE6b8htSX&#10;s2QyqSl8i4zHWDuU9y8ptt0Q3XhxYtVwYeQ7+ScecneV5zZ7PQevBTzYc7HsYUwi26oFmrBhXgAC&#10;r/NUiQlrbMRqMTd4GMnMWrGYNxXlbSqJFxTM2NzgolauDb3MUDYw0ceq0SAH0MajxdLAgoWxG27e&#10;9I53XTdnbkPolQVtnIWwp3Y+On1Pw+OHv9rb7/vRD5yvf6Vw6NBoPNpAII6yWTlOts1qWZ++bzX7&#10;5NNeA66/kssXEOzNn99wy+2+y69y2puNDfErG25P5LVecxAW3VNUNv/93/8dEAkLiyM0KRKwCb+K&#10;xbR0rFhYiYAtaDO8VBqP6y8x4RJUFVEq8br4Tglzodw8YW5aXKYoUtCkECRPRElAseAwD9y4caPU&#10;TLkq9MOjVULwKOcFYcG7oFjyv+CCCwBDpARKmiCh7e1gWdCS7jKAY1y9lRyEYi2oVQHsRiaWbdVz&#10;tdXDXI45QzJKwvvyJ6EWUJf8zGc+I0WCv/3bv53VhVV3rP8EakKqYcJ0ffCDH/zBD36AHvPv/u7v&#10;rl27VimngrBohYZoCb4SInkw3Vhowd7gkr2Vtgeqi7bn/c9VY6mmTl8k5A8U/MFcKjcSqcDs1kJ1&#10;jIfsMH9WYGcNrvTwozcNG3DI15TZoljScS8KfFkatYGkMqDyWkoNAQcKwbyzIJu8tLr03MDC0VL6&#10;B5VtD/p3HQkFjRWVdCdIX3tGNejppFpEWIOzWIlBrnox7wzgBb96oXVNA6uMewIRrvbupMyeLwS9&#10;mSmLBbgBbgffl/HTMLZ4afLGm89557tvmDc/ipOwV7LNQthXUntn1b0pVkdlp+HIEf9zz5UPH8Jz&#10;czjgj6q5TbL5a/6/z6p3nC3sbA3MTA1UAlBXTA3V7jnxNWt8HW3ZQLXgK8exj5mZBxx3Lq85CAuU&#10;BMJCgAnCWl1YZnXgnWIN1KsTCHNo9pUMHXiq0AD2QLqhYmFBq+JiJfcX/wpyFU2rp0gbQZCUeVig&#10;mYKh24obAcyhMF0XGyoALT5YMJSSGKOcaJRLeIHFnIunwNoSPk4Ca9AkEBb7LehY8lfBeJx1Vq/Y&#10;CjC1KoMAtH2E4KkwTj2EtShW2IE/FRyBtyMTnoVqxOc+97m7774bRQJ0YXHgddyN8AxKeMKQZap3&#10;EPS3ugS2IbHwoK5+//d/H+j/G7/xGx/4wAew/TdmSX53Ul1YcuFrUvfVsiFiK774QGTOYKDlKf/i&#10;h0bd3e2r5l5544I1y/xuruIv8r1D5UYCBhjjqWzGa6tGbmBab9EoBpjTnlmVR2d6yJT4V572i9FF&#10;wc2Wx9Kq5dcM/72/vbgHRu8gEC5GS27nUGTxgficvkjRrexZkNm/ILenYJZ20K4U2EO9uODyYPE4&#10;l2oQqd+0eVQL8PIVjkS9aLqG50WLwIQZ81L7g1ljvWXoYsFqDxGbWmalbyIpeEBWHhEMts6nWRYW&#10;Q0GWfPlU+lA8kbv5louWLGvQc094O+H2oBv19bXVH59weWZvPGk1wGhbxPiv6gTTGRS3EAgYlZcg&#10;ajmTb7PxCE/ap5jN+IyvgZxDQBnGaicaceJh/OjgzpyQ5wGOTvH22oWwcKLShRULy3SuAFfSKBC2&#10;08ewGgViTxW2il+Fk1UYJGFWjmF55W0AVpVfKciKsCQrshVgrZ/PJOgHUuNdi1tgMcF/GHIJMXOX&#10;LLE4EICWPJpsgbD4GeUADwZ4JODp0qdErxculk1hZnk0J4GtMtbhlyfC1wqVcknJhKeFX2vC4vEa&#10;EBFLAXQgJK0aAJ1bCPv5z38eLU+iRcwqEkwALvoE9qPrTwz4oKv/4R/+AQYdLHvTTTfBnU/FwpqQ&#10;A0bQHza6n06R0SMdTKaDiQORrh+loj2rL9v03vetunBpkQaC9mgwEqg4WO3TCGnnNFKCH9NkWc0A&#10;fvOFPM4G+HA0Wi2rTMt0Qasgy1osNy2cRBhbBKY1nvStq8FKvBJrH4jPeSHUciBQjQZ6V1V7lpX2&#10;lw+js0DPMcG7jCcvxBrGH20wYiQSWoaxaa1oGrafcAkGoRr9AmLqmui3RgZC8b3ban0RDhc4bfRl&#10;jZtag2CNOzAPRRhHtZDXZSebccIhM6Q+++zz+/c+c+0NF61YOU9Y94S3WQh7wlV3dt1oWjlNC2GH&#10;1kfGZZx243plkq0ylYbB2fXes6WdrYFXVgNGYayWA5TCqY8E8loMbaDoXCAw5O+EUwNlMlEJVdSm&#10;VQ/MCcl5c6Qn6fQ2KcIy8YM4QQDWFSs2OtBp2tB0BIxi3gQxCbeq/EWpWj1agVrRYGwUBrSBtwTO&#10;GL/ziQRPFPYVhiANeFFOtYSS+ZP8KQAJsAcCDchLF7/kQ0ouccAvZeBXYFqkrzQyZRlWzwdz1Zaz&#10;nohVASy6FQrR64gnBhZTGyhCEBUM8I1yp0yUZje1H62IZFEn1Q5+AazUEjEvCGBB22PpAoFt1D3l&#10;HHZkNP3c87mtW8O9R+JlGqdBbGUHIIjyKA3SqI3iqssXKQ4DbxfPW3DBitZ5eJw4VKqOOP6S4z+a&#10;L/XkCocK5SMVf78vMOj4B3zuUDAwEgyOBsOjBLGq/YbGQpExNzgSCA4FXHZ8zfaXykeKpSOlytFc&#10;/mAufyid2Z/K7E2l96Uz+/gdS+3tG9mbGjxc6R2K9mWT6XIlkD4Q2P98dltP+tHRsT3cVa7ik3jA&#10;5x8gQzKvBPqr/gHK4PjMgdl9/RWnr5Dv4VmVam/F6eWSLzDgBk16dCLC4XIkjKuBfCCQ9fsyaAsH&#10;/HhtybmBQsBf4MCHExdf3g2Ugm7ZjaYKxX7sHtHN6T26e2h4/8oV81ta41OblJ+KtjnLwp6KWp6J&#10;Z5ScERZWngY3mJWoGQGjVlBOOQHMAVndHbP7ERoYpZfZfbYGXos1kLfcQMZBfBEI4mWu5EsHHGvD&#10;MBPd8jjyeM1BWJAW+qOEsAKGAmHBDWIWLc6wB5Z6FOko9CnsKPVWcCFyfwCror8SawCXWFg1CWKK&#10;+ETCLkIUN5mEd2NDxI/BFgqvCI45zy+eQRH9QzcJFoM12SwSBYbiSEsbD1JkBBCqqF/xwZSQA57L&#10;VeFXfikbv8BcNqk3WIzOO5JeAJTnAprBtbwj+Uijl81qDgiqCklL1qzaEBqTcRhvSp0QIQwICyy7&#10;4YYbXmvRuY6jr5nqVVsSsqEOgfscwKYTqo0mce6557IYII614bvTw32PP+bbtTsxMBQt5KST5zfh&#10;uIqozbPeJXJWqFJI+wr9bro4P7jgvHnNc2DcwaC5QqnfKQ9WS0O+ymjQzURD+bCbDQYyrj/l84+6&#10;boo9GMwEg9lwJB+J5mOxQixaDLlpn2/UcUbcQCoUBDKOOVWOgYyZoJtjDwXNsd+Xdqqj5XJ/oDQW&#10;y5ba0onmfEOpmuuP7h9O7v7/2zsTKLuKqm3f7ttDZkIShiABlIAMggqIyGSQQIAgIrKi4jz74zzP&#10;w3LCaTksxw8RFWfBEUX41OUnvyCIBNCPSSLoT5hBIIQknZ7+59yne3O8nU53Op3u3O5dxsvpc+vU&#10;qfOeXbfeemvXrs6pd1LazBld06Z2tLU93N62dkr7Wj4pp1pZTX2aK6s5aG2mMmuq/OS1PNjctIpa&#10;URmCXsyaQYzh5unTiYDB1jLrWrljCzftqLITWWVdpXdtSxuLIB8u/jWvaYbatqypNK0mqnJPF6EY&#10;Olpa1nesv//W225as+6hvffdh8Y3nPey5fIkhd1y2I5uydXKlGKZYSG74nFemw9l+WQLUbVCjv3P&#10;g0G/GOyCPJ8ITCAEYAEM62gmzThvtdp0xp6/8iMw6Sgs1O26666DwsL8Dj74YCisa+pjijN4Buh4&#10;Xv3MMAJopYiafpKglbfddhuCq0FbdSpA44SaoO8S25VZdRJ38YDEScQ2UvmrhQsXwiPdUovbwQL5&#10;lDHrOQBN1MkBygsDhgpzwHnqABPCfRaurJuBV+ml6uZe5HEZmT/6+kXEJ+QVvwK9HlWLnTw1g5Kh&#10;bNXLyx4Fqol8UgLPrgoLI08KO2T/Cs6uHeTFYUXsA8ybgsXusXAvYqM2VXpaVj+0/u8r1v/v9b3/&#10;+ldbT//C6PK0eO2YXS7uqLas2XnBTk86aNtHzceJoKnaigbbub4DQbfYebUIlFWbVSheZLE9R9/u&#10;VthArQKF/0z7lGLyvibP8ydvs3Asqc3it7VN8WS42fQ527S3TGuZvm3PttutmTdn3TYt7dW1O3R0&#10;7thdndtERK3av2I2gQOKx42Wimk5joJ0JChicbC2EM+W2iYLBJDDx0VHhYKi96vXath9LbS2Qqy2&#10;tEuMiwVgNbPsWzlHNhoR1khYN7Ad8kVs0QxJYbcovFl4IpAITHIEJh2FhdtBYRG94JpQWIhmWXHE&#10;Guwvo9fkmK4XXtgfJX5VbPqKtInwKUHkQrp2HABQHyEiUlUKR3N1h2KpJ1+pv3qMNMsnBJTMdOdI&#10;ufghcAkRsijBVVlkIDMkGG9XemVW+uM6uc8++3AV94U9U1W2eiKIAXdnbhoGyQEsRKlV1wJDfcFE&#10;OWk0UJ9RXRbSoGOADhWCoCukjx8UNpRpuawUn09VWDw0oLDwhmOPPZbKT/KmtfHHd8yA7WEwMDbY&#10;P/HRMLMDHv/EudvPK7wG7rtnzbU3PHzNX1vuuH27wglUx89SqSUKu27BLguefPC8XRYULnzV1p5K&#10;c093J1zVMMDQ09rWVkUkrVpU1uL18n9ZK47Q/A8Wi80UIV3Z8oANAmCVUMti2wEpa/FtxLIoIhbP&#10;mDqzfeac3jnzHp47a83M1mmtPQsqvQuamrclIDystyiQ5NZcNY+ToubcVNLsjQqf7Fm13RVmwnYL&#10;o9UtGyfYWt5HthpxNGWr7NvYSwrbT2SNF2IeKCxmnxQ2G2AikAgkAhMbgUlHYWF10AVUWCksaijd&#10;qxpPvOnoL+0ydSEwgJZruUjGH6DXhAdA2pBFKQqiCd0kwUtgky6fkiNSeCyFqa3s7ltWBd3U3wCW&#10;CQXELWG//fZ79rOffeCBB9IHQ1Uf97jHsboL2krcJRLMFWYMwaV8+CveCxTOojQShUB55c1UgAVb&#10;LseRmMYirfD3tRrWUAorMS3z+DgT4ARWFmjiSSENOBIQVCEp7HB+MoAR0q9Tsn4m2CQAPmr+Trvv&#10;ufus6VObH3xw3XU3MN6q3nnHTPxjVR0HUNiH2lpRYdcWFPbJcxfsjHsHK7O6mdqpFkum5Kys3GfV&#10;PnzVSGoQxFq8gRqDZc1ULRVSbP8/DLa2Fgu7rZHR/qQWq3raPq19eusMVNjZD24zbdXUanu1e+fe&#10;rp16uqathzoXo59a0Nna1lyF+oufvwsH4anunKzlsx1DQZqnFXuDUR0HTkXg2toYKlhszAkYSEvN&#10;tW5mNwZaqNoM2xjypQo7HFPMPIlAIpAINCgCYx4CYbxxkqIVZKCfs6pHqjVGimzkhP9BWOGCdqhe&#10;SAbIH5InAioxsAhrhSMjB3BNWCaRrcijuypMpRyBS+4rs6Q0CYS0wGLpd+l9IbKUhrZKtAGILDGz&#10;KBZFVnJM4hb6sFIIfyL0knSuhU9DZPVVoD5QYSqJLBobfbnJggu8XFUWHFdkVFjDqSC8COSvgYCu&#10;CyQfMJ6rPB4Y7xe+ld7fwQ+Vw+R4jyeeeOJJJ53Ei/jpj8+78s9X9BA6AFvrxR+vCCm1Tg1zQ6lg&#10;ingkFeGlfDOwv0JbLSbxa1vITmkvpM0+kXX69G1nz5k9e1v/sQ8GXHLa1OmFI0HNErmw5j9gIIGC&#10;xYYEi/G40FACaoGcwW5tNbaOYkDE3doosMoeBLQ2YgzU5N0ijhtGS5PBUPnUhmfOQIalDtO4pODW&#10;zXhR0MT6tmU2FofJ4VbhCNGfQpct26SNyCmFrfTdZ7USgUQgEUgERgOByUtho6tzuZKkzc6PPyV2&#10;5SQ/cy6efpQOGLIIU4RuQhN33313KCbyJ0wRDkrvrq6pT6oxYg1BFTFlZX4u4aJwJ3ZVm4LUylAV&#10;gynNWX775mDexvaSj/LJn2SjBPgB2h4KLjxYek0lqaGbIxgMQYHWpAob9FReEiw2wAmgREkKK1CR&#10;OSnskG2zUENbW40RQYIpnnzyyYcddtjlV1z2y1+c/8+bVlTggoys8GBuLtzlB0uPhPcvvEILeZIz&#10;BeGDgBaqq94BzNEjcxY0ERbKP07yr+YtgNsre7wWu8vCPwsiWy34qzItbFIzCJNTua/JsMXcQk06&#10;bdEkapvCFkFcC2fb/tKoBrebvU2xYJHkEkYoLM1HFZYyCt5cq0D/Z3H3IKzy16Ctisf+K2pY02sL&#10;4l6KnRw2PORbyAyJQCKQCCQCjYvAZKSw9seyVcmcwf89qfoYdBB26A4FITUhQdETo2uyBguCyCdE&#10;lo4ZykivbAevw58LUyiWuxiBS/nTzQ5caGUMAR1qlbKogL4KrsoKv4UIhsCBdZYyciB/tf5yU8qh&#10;Mi78grnqQUud0XF1MJABK6/6dMFNw5rLsjQng9wboMBUpjiN2wzGvuYBoCMiKsBIg526Zk6dcdGF&#10;F1x0wQWV+x+A37W3tbLVFWEIBkvSSx2ba9tY1YTY2votZdFiyVRNLu0TZfFPraVwcVFnVV6NKX4y&#10;a73BILUWqSQnWXiFq2zhq1DbdgsiWfDlKfjB9q3Pgp7SImCr223XNzOANcJiOcN5oxTrwdIv3/Yx&#10;7j532JLmWnbsqS1Gq2ex/bbct8EeX8dMwti/2bxjIpAIJAKJwNggMOkobMAagqsKovwviJonZY2x&#10;womulP5Vz1cSsisyJ7omXXL09y5ScWFKsbC6P5pBBAqQegZFdqGYsQ7cxMuIWu5GK9nVG8FYWgar&#10;NwSsGp4dPGVKLzjjAXeHkcC2qSQk26Vj1BYOIYtVuAriLjIS2TqUJLhBYUOQDnHOatTN546NBTfo&#10;XXxT0LhAFStavHjxsmXLVt668qc//vG1V1758EMEtyq8VUt+2vWP69Cj2KKqtolVnzNBzSjMqj24&#10;hk/iGKuyPFN2D6AOJs0YG0YuDb9Vz0gxYao19bS2CQgUtratF74FZiYZTm77HTDA7WGueA5whm9r&#10;ymvRNLRAaxhsO+i1xqlRhWnVjmtusv3/+r5y59taknPH4zeoeWS1E4FEIBFIBIZEYNJRWPq2EA6d&#10;PVe5lBGWlUi+0knUBEcM/wHjDNBPq5/R3caUrRtfOVUKRVD94qbKpWqxxDEI5dXgXJyBmJKB0mCr&#10;rNMiVhcBCth8iwO3SJC8Kt9yOQfSa50Rqaoqr/Itf8IS9Jp1LpkKG9wAPgG3gFKQgYrFWq4ycw32&#10;E6yUM2RWuiOnzq8+e1BnJ3AlE0Na3iTPAIYqhUHgOEYsf/YrXnrwE59401/+8t2z/2v5iqv/3dLd&#10;0zqtu7PSWS1CruNUUFsixR5bxQ5dHUQu6O5Y39zzMMRuyuz23iKgKoV2Tykcbfv4ZcnnO+isJhFB&#10;Bjww7IBfYcNYiEbOMclJBqVc8hA0c2p728zpM9nPC98BFoBV2yvt05vaW1qhybNnFW42RRTkHXec&#10;PWfO9FkzbQiF40G/B3DYm40uBOPCbbZEtR0HOoIqWmuxp0Pxr6e3i388awFGcx+MZNP2HJRmSgQS&#10;gUQgEZjACExGqiEtozvUG5UDuk89O2PungPF15AqnfCN6ELhn1fmbXJc+nt7ert82C2FyIMVWfWO&#10;VXmVd8pQOU+CzrI/wooVK4g2IH+VvJo/tjOQpyroQmfJxoV61uoXISdQjg1iHaIs9ILq8ezuceBj&#10;lllFEP1gGAqHfTpf/5xyKGpJW0flZ+KgJxzwvOe/aLc99/7DFct//rv/ueGWW3B1mdUyrdpdbWtq&#10;7e1u7uqpVHsJJ93c1l2Z0l2Z2dY6vYWv2LkLD5KOzu7OwreDTLUU2mRZI/dkeAjIdLXneLlGzJB0&#10;qrzq+Vo+VpT1Ki4vAmuwQKw/KeXqLRCSf9hPsFKHRpqfTSlSefgUjxMeLz5d5KlzaCl/NSrvJQtJ&#10;BBKBRCAR2NoQmHQUVt2LBG/T01Tx1TNlohkOsvay8leS7q3hBqpTY1DGEKvUrqSw4ZxH+cZqVUx1&#10;NwS9BTigHKpBfSSs5QTldT8FKawkWBWWpyA/sTDJIB8NbU/dVE9HJ3ZRYfEoMPgXMhtflamnFDak&#10;aKUvT7psS3yoZDj7QlDkQGUBe2uz8gaqz8zpU0865ZQnHr7oltXr/vzPO1euWt1JyIHeTvZvh7U2&#10;s8Ese6A0tbD0Dvmxt6e5qXN9paOjsp6dq9Y3tzRVUUNZ5MQetSX+Wp6Ul036+spOBTH5LhdUr9V4&#10;lGZVauMYf4HC1GfOlMUizjN4Y7kWNoZ2i2mFz0AMAoN9OuMftSoL+UFV6+isj8NnUNVg256vc8se&#10;SH8byAayqolAIpAIJALDQWAyUtggaoVcVVNG4YJB1+wRXeZV7i+jo6WzLC+3cj1+9PrSuxBri6Xb&#10;/fJVTNnLlV2SFTqZnbRiGKXJLMkpdwz6qHIM5VWRlUDHci7X7iiPSStjgtj52XB8JI8RjmC3isSU&#10;E8rWQNPxRlabzzKGKsGW4PmB/GM4tph5CgS6enbedcH+Tzl0+4V73V2p3LquY/WU9lVt1bVNPeua&#10;ujqautlTq6ept6PS091c6Wzp7eQtEzigwgR6b6HTToWcInsWGwpIE1VbtSs+++IJGNu1Zpl92xnU&#10;3APKS6nMqWts+BLEMZ4FRVSsGoV1gKcKGzMPuqnEiCgcchxflWtlxYLplu3nEf+Bfrsqq60hLYe9&#10;xcFAr5i0rkQgEUgEEoEJhsAkpbChxTqT7pIpiWAsXZLg8ukrV2WMg1hRbp8aSTFVBUvG4CS+Ipb9&#10;esxyluVSCatCrP5/5Wxxd1VbFVmEWPNzbVkwCzdHT25wiTc1DFddmEod6awTsbi7hEZHRnm/Gjb1&#10;MRm3IYCdYO1k7B6nRvsOPPjJR590Usu22161et3/rlt3y5T2zulTVjV13d/btbra+3Bz77rmSs/U&#10;9rXNlbtaW9cSwW0aEYLb2Eagq7emkf9HFKpi8KUpBpcNHTTiEji2kbAasVW26rFO1eXj8JOBCRel&#10;FayU3RSKu4RTigS0rvnwZ9w9GLbeCAMHP2UKW2alMVKyKDVjj8MhISYQxu7d5Z0SgUQgEUgExhCB&#10;SUdhA1t7x/BPhRQa7go2pgsBydlJj2NRl+JWqKcek80gA87vq2jylbIo5EAeqUdB1IGr9L6VOtu7&#10;k5/VYKwYM3EMvaAoxU6DyxqRwHqqgYXAxo2MZyTnKK/+LjOYEMmUxPwziLI1LE/dhsIqLCbqTH1i&#10;r7LgK2NowBPuVni1Vip777XH059x0t4HH7SyUrn4wdVXtLSunDL1rpnbrGxrv7mp+s/mlltb2m6t&#10;tq3o6r2+uXpH65T17dObW9l5i+aMxtlLQFd1TVNInr7lSPFtDLc0HumsC7BCteWgfKy6T3RYAsg+&#10;YtK9ffszB20NQ7LVmMptRweGcqOoOw5W6vmBmR1uReFlFpta7IRrHvlAiUAikAg8gsBkpLB2cnRv&#10;Brpy2VZE0TIQrGxMiikfJYX6aAZZnbojf+qQILkMfkkPbZyggRTWa3VsJYVLLpmhEe62BQeFRgTx&#10;tbe2Yy531fxpNbiW/G7WZQwj2YmZpTIcSE+j8rIcn0Ju6i1k+foPuCmDKJmksPoPCFdot0kdRvwb&#10;U2yzVelhvf/++zz2+Gc+Y+f997q2qfLn5pZrF+zSuXhxdenSjqc+teOpizqOXLTm8CM6Fx01b9FR&#10;0/fdvzJ7XncTb5D4EojlkMq+SBFlthpCbPgxR4SsoLDy1GCrSqrBdMvHtcCy2FL/lrcOzIrtZPuG&#10;fGUENM6yGMyxhHiDY6cQWR0ExtjPAVt5isBjT5bZeV3rGPHryAsTgUQgEUgEtloEJh2Fja6O7lAf&#10;Uw7sXPmMk/bEkDMXSNlTymghcwbA0j81HA+C4EpJyWnPLVmUFjjdGZ2uJNIwBYapMhItf8aKrpB1&#10;uba8JFxOLBeXaFIsJ9HPYvtZF4PXCVc+l/6samOS2rI7hBUzeT7ii1nbSGpj8UQ+bMqxI27weAIQ&#10;KIt/c+bOPuHEpQccddRdLdXlD65afejBu778JU9425v3ecPr9n3j6/Z9w2v3e8PrDn7XO47+P6c/&#10;8dgls3fauau3qburm8n8Vhgs/rH9KUieBDQGVLGWyzMRYCvcTqS8ZtPwysfFnlglV9cagX1kWVV5&#10;DKP9eMZKyV/lzWU+Wsd6tSszq90GhY2cAy/3TKQRv4i8MBFIBBKBRGArR2DSUVh6zXAPUIWVNUrX&#10;7GWDltl90gEHY4vdXPX+lMg6kx6LunQYVcuU/ElhOaZkDmTDfuumXAYcICdfQX8JB0to2Lvvvvuu&#10;u+4iWpZ+ulJbObTV5qaSV+5Iaeivbj0vHZG/UhPFV7my6qncWs8Hqx2YuGArgsv6p64Raswq0EFw&#10;ycCNhMiiZCdbud1vtdVjPNXT3NoDHexpnj9/t5OevmzPgw69pbv3f/7+/+6dMafpwENmLHra1CXH&#10;TT3mmN7Dj2g9+pjK0Uu6Dzpg9XYz1rY1dbVO6WyeVm0vArrFaq1whvaMYV/LO3VJJcvOBsFZwxtB&#10;xbTsCdNKANrWatdUlpR1N/HOe6ZWmqod1XWhkoaFyETL5YdlFrptaf1f+ZL4yjflUC3mPaK1xhBL&#10;ohztN0jzVvuis2KJQCKQCCQCm4nApKOwZbxCMpSoqfGQVFuljBz7rauXdDwgp5zS2Fg6D+jSGuUb&#10;7kqWSZl6I5TVyhCKvIXF8glhZakW5JUEiyXBYkmEzfKMkWKpgAVKiF0xJnuWksb8frmbj/PhLWD+&#10;kMqUoq18BF6Q+yrEBjkoa7RxubfWNyPTCBBAEu/uqTlm1DROtgV+xjNPnjtv3gW/+e/v/vCHD9x9&#10;V6W9ratjHdFfq22tzuL7qoMLKnOWWWndcbgNlEmtImssOlT1VARVp1eq9y59amixLVftLyyI4Vjx&#10;r28cGOqpt5A6h1u2JWiWg0Fk27TpaXhBZMPsLaFMZ62eqXw8gheRlyQCiUAikAhs5QhMOgqrwqoM&#10;6TH9vzP4Qbz0Hwh/AJVLe1Nl12C0hnR1rl+/AgkExaq/clLyKvkrT9zbJZedUyWjehHIWSWs7MVF&#10;uq+WOOB2lBb153aQAzxfXXyjWBVcUyoQ9Q9/gNBi66Qvq+3jh+4rvQ5OIG4+Y8AS+m4551Zu/Vth&#10;9UAPwii36+3umrvT/FNOPfWoxUd3NTed94ufX3zZpWzP1dTW2jKlHWGz5qPd28M//les5Hokpu9A&#10;x9CB7qGKo+GoHdHfYn7fEVfZEcUzwWtZP1bct3bb4r/Fvz6rDhk4XBTKIu5wjETrssWFucZQ0Fbs&#10;kCzmEMKYh1P+Vvj2s0qJQCKQCCQCw0dg0lHY6NtCEFXLKRNZNcVy9wmgalEqQ2qrIXZGDyqtLPej&#10;MkIJLsfBO+MNOUUbDoixYiYUYnWmqK0Ltgg4wHSwlJcS+BOioGuszNK6STpDGS0rqbLSUIKD8QQ7&#10;l+xGIUFcgr7IIcIZQwYvg5HEZxoBAj1dxHsttM8C3tr183fd5fkveuERi4++8ZabzzrnnKuuvrqp&#10;hc25qrXYvOStjcSwuhp/5X11Mn6p6bgbTBuskmOSGN1pNiqpwV+1ak8WlsZSrmL9WKX4x3/JWG2u&#10;tvb52ob46oKtgY4lYW8bgSgapg/i3SX32m00QL9N/joCe8tLEoFEIBFoXAQmHYWte1XB4ej/IGF6&#10;uAa3s7MMISoyhwzpmejmBxJfilJVLdNByZ89NJfTwcfaLCXViMfJAcuzImAnUivervJXBVdK4O7u&#10;kBTFSlslItKasv+ArDSe0afT65ED6ylRKHMIXR2C0fqVWq9eB8rYG6Tpjds8xr7maKxaHdImhgW6&#10;eAs85fDDlp323MfsufC/f/vbH//8Z/fcdy+vljesGF6osH10tzj21W6cGvr6yilspsxTnfonhRdB&#10;fGvMrmZ2CqPGrOxqaa62FYJuOQ5xmQGHOQXR3Di2Wm+kaC8eRGnBbpO/jr2t5h0TgUQgERhfBCYv&#10;hZXbhboDaeBPvVdj1lJ26FooO0velo6GIVlJOPgsBLCa4CoPjsl3GV685johNu4lh+CTwmPPJPmr&#10;i2+M0xkxYiWv4bRgHSzBDj56fcWq6PitcJmaB0cP4isp5xJ9IeK5InKCrhf8WfavEM8Aanwtu0Hv&#10;zttXzK4x0QpjC5wEWtrbjjv++JOfeQpv4rxzz7vowovwMmlnI9niXVYEvXheXhovrj9ucXnEFcfx&#10;9jf4bZm/hoAaC7nCTmqDnlpEAmpQ3LSQ3tn4ttJSjMccDoWdBxktn7FB1fHUjbyyGE0FeS3bcxi8&#10;JcQIs0FtIKudCCQCiUAiMBwEJh2FtR+Vv0q/gt6JFz2rE+563YW6KUuIbrisS0W3GheWu20jE0kK&#10;67hjXKhK6lXRASuOlglB3VcGG7LOSmWRIShCHJQpiyWXqxQPXlazQl4Nb+AgrG5pFkkuqwQ7HLPL&#10;PIMigHNAKYa/vqUdXZ1z58xdsuS4Qw859Mbrbvjm17+x/C/L0Wn5pwkV/2FxVaHdFh6xfWa6IZYa&#10;9x34ZfC/siF5EmuJILJSW/gzOnFBYYvlXEVA2GJt2X++/LDn8nivbOEbobDxVYweHYlFUcGAy2PC&#10;crtLG0sEEoFEIBGY2AhMRgrrG3UGvDxvHn2h3q6KYXXOoOTxwvIkaXSr9qCKo0pWOgagpNZ5IwR9&#10;DCps125R0uggzXW1pUxlWren9y4RO1NOYwdfTkFQuIVXhdQaem0ZEBlDOA/oAmvh6s2osCz5cksz&#10;jqUX8ewTu9lsuafDtgqv0mKfrcIgcGytMchirHLoUw597nOeM2fbOZf83z9efeXydavXVmrrucqm&#10;2C+C9/mK1NmA7y5so/wUA03FzA7kvEuw2GL8U9sJrPZNzdyKsASy2Tj1SJAEW00w2jA/jX+wFFUK&#10;aT+UV7+yycRnXTk5mtpyVpolJwKJQCKwNSAw6ShsyKuQM+Nh0RcatNWkmmjnKpclg54DMjwOYJBK&#10;uaToRO3jWVYVgqgFUhTncQAgp+u6VEBdLyUXpBzOSD2VSGMFjN0/nxbLJ4RYJcwlYhTCTcu0wMt9&#10;hOArPpc2x00tliQ35cA4YlAWa2JVXW1mBXS0ADFwC9rqLaJYGU/wnq3BxBurDk0t1WKBv2v8sUx2&#10;EMA2CFPQVJnS1rJ06fHPPe3Z67s6zv7W2T/95c8qRQi1Cu8IFbzYJ4tIW1y0vqtzTRH9LWYYyvSx&#10;PNwKmy9n8IV6hszllXkOUSyhWMSF3ksFcNntcyYoyGRcW+ayYSExWIpbD/Z2op6Oo7RADDsulMI6&#10;ZCIFuy175ngyUyKQCCQCicCERGDSUdhQK+nenCh3t61QEOV/8clbL0s+Zf0ypmI96SUqVeUIA36r&#10;O0Gsj0FDdW0Wic1g586dywEZVFg94w6x4QUb29ZDWEn8ybdklhDzJznjFgP9BEKU8nGkOBICxTZ5&#10;hn9G3x9KWGzuELsqKNBK5UOvjXImZGsZx4cCbd7ybrvttnjx4sMPP/y2224799xzr732WqqEUfEW&#10;HGu5JDEcsh0mhQGPoP5hAHUHtgt3lO2uOYoXx6NHGYMuRysrD5aC4Aajtc3GqsSg2iN45LwkEUgE&#10;EoFEoCEQmHQUtlCKaimm0SWyrsFSuFKCCvknWJ29uNPodTzPYmWrykLhSxAE192zIKYw1B133PFR&#10;/WnnnXfeZZdd+OQrI7zuuuuukBXOkG37WtqhP3FsCC3YqkotVZL4Ruj4cJ9V1vWJrHCcCc6tgiUf&#10;pTTpbFyiTkwySq7cqLx3FwMAHWGVxEwNYfqNVckYVBx55JEve9nLMIcLL7zw5z//ObtguBObvhzx&#10;7urU0BjABCMc5sHgKBVBEQrzqzkQFG65fQG+hllwX7bBKLINTTssK8f6zJjCg4IM4RFUHnDGUzfW&#10;u87aJgKJQCKQCAwHgUnHNoKhygnoIGVpbuJqOAIJXyxd4lsyy1A54E937bKEoML+GfP1Kq+GGYJx&#10;Qkx32mmnRz/60QsXLtxjjz3YdWnPPffcfffdOfAYFsvesLBPxFQICiyWxMlICxYsgNRut912CrRu&#10;JEsvziUeWJPgkXVUso5b+0SSVxXW8L6V5oqM5F6nAqMTRJI0xI5lAWwgMxz7yzzDRABb0iYZ/yxd&#10;uvSEE04A+XPOOeeSSy5htwvdVMjAWzaAgPMAOpzUBdAY5h3NthEVtlhAVsSF5ROzqx2PXjhgzcmZ&#10;Af0ZSD5jfBXDs8hWnmrYpMfMzIlAIpAIJAINh8Cko7DRMdPtycmcGXeT2FAZOVB3ZCtXXD/5UyLr&#10;VRE2K6iebrImdSN4AwQCcgm9MLwrvBP2SYKF6ELAGSRVviVFtCwuNCdsdf78+Wi1MFfoL7wWCZbz&#10;82qJC2En8uyQ34J2x/awoSuXZbmY/fdZlFddwRacXqoaOIT/gIjFp3hKW31qN3lquJbQEBXWMxXD&#10;eNaznoU7wY033njmmWf+6U9/0pNEAhfMtUxeg4yO1mPiQ0C0r5oGWwQkKFwKatt0bWr5g2m2A8XU&#10;mEOQuZJCmeam4UUgRDbVTa1M5k8EEoFEIBFoIAQmHYUNL4IQKdV47Bcj3Kl8LvQeJ+tDUnUSP9xb&#10;ncQ3SgDMEn0UeirXhG1APfEHIPGnGxPEbgV6u4Ybq6othVACpUFqOZDySnbd40C+63adLiDjTz1l&#10;LSoUOCusN61fkdk/KZbCI7PTsuJQpuMRJqyOMaiNyVn1AOZeXK4uy2CggdpAQ1SVYYMypD4bhxxy&#10;yLJlyxje/KqW2IiYN6vaiq2GbZdJ3sgeczCK2d3b1d1jsILaurMafR1F1hitrzwfor8vXzknYB4z&#10;hHNLjNlG9rx5VSKQCCQCiUCjIDDpKGx06tE12u+6hF+RNaIWSFthBuo6ij3ywrpVX3A46CDkMlZo&#10;KbJCExVZy2uzpLDyUbMZsgAWEuyT8mWxclO/8lsPZK4kcvIsViySDJts1rMvlmd/wPmgqkqtERsB&#10;HqD2rFvFwFXtOiqEs69uDFKrGBuUwyk0SjPY+uvJq7SSTqZjbDjFPuMZz+Bg+fLl1113He9Rqygv&#10;aSo/16b5qPbnHhQZotDy41Flp9vmagv/L7Y5cLPZUUncN1xxNGBHibLzcCEI3+5Qbbf+V5k1TAQS&#10;gUQgERgVBPr2HB+VsraqQmSc4RsXx/fff//3v//9r371q/T6Bx10EM6p8teI18MlSqGwwyCUrpSS&#10;O8poXVYSupeCaLBbAwLYreqcqndBmf9JNVxNxbU33XQTtbr44otxc3znO9+JSoq25L1IEu7Y9Iur&#10;8HDgQb773e+uWLHi1FNP5VlknD5p3Isz0lnOlP13w4lC9189EPwsByvgjI9QXlUTL1o6RQa4ODmv&#10;uOKKf/7zn8ccc8xXvvIV3Hy3KnsYZmU2X7Yc5o02NRv4y94UYjEMXtPll1/+wQ9+8Pe///0RRxzx&#10;yU9+EmmWDHp01JUfzzXwq02tifl7Kh0s4Kquar3jrLtWXfDg/F13mPWCbXoXEWdrdPa2iApHQ7bm&#10;2JtOMhqkFqgTMDkdyGGH119/Pe3I1r05acT2MNjvz+ZUJq9NBBKBRCARKCMwYSnsYK8Zx9azzjoL&#10;snjzzTczQc/kvuSVvlA1UZYQTgIuk1JuLK+D5hIJaCyf8k+47wZvzbXlzjguVP3l8/bbb7/oootW&#10;rlx52mmnve9976NuA8uhBHx2YZmIbRywIB2y+Le//Q0Gib+silQsbXF1F737BusjnY1L4k9J8AZv&#10;vZHz3ghsoRcnnXTSpz/96YajsGWyskEWODY/HINxplAftc94d2efffYZZ5yB58bb3/52HGTR7C1h&#10;xNxrmI+5unndrOq01tubb/3Zylsuun2b7efuvmzhrCNmrK3eP8wSRpbNIMrhDhuuPlq740wo7J13&#10;3rlkyRJWSY7sLnHVqMM4WkOIzXyuvDwRSAQSgQmAwGSksD/4wQ9gsVdddRVqFpqNhCBEHcmBjBba&#10;ynomXnMs9o9JUplEdEhxfjB3wKAdcWGZYlINuCMBknCZfc1rXvOmN70JDXgw6qkIx1z/pZde+pOf&#10;/OSaa67xQax5WW9Ted0kSloXxyCu3ch56a83glszwf3qV7+ahWiN1TxGnayM7PEHq4b2Y5lanX8y&#10;kvnABz5w/vnn77XXXmix+F7D6pTeR1aBYV7V3VZlTNZyT+WByx58YPmamXNnzzty+8o+PR29Dw2z&#10;hJFlC5/sMHVxCFNnDHnffffhunPccceNowo72NMlhR3Ze8+rEoFEIBEYiMCko7BQUsgr5I8pbxSd&#10;YAbRtYS+JUuIDEEQ7TKduAwm4YH5N2hnQWHrKGa5S4Y0Ezlr0aJFhx12GMJqlDNYmffeey9PwVIe&#10;fQDMP3wqFpJzmZcPRlUHazyQ6VDFjOjE8rV99913S1OoLdGYhw/dlrj7xsvETsqvKYgsB9jzZZdd&#10;xtw6UwoMIVyJyIsYlUoOZnst1fbu3s62rqa2e9qqd7a1Tp3auVPXfTPvw+NkVO67ESofdhsgeEaP&#10;AkMTsNBt7733hshuJmUcdZPYzPqMCrZZSCKQCCQCEwOBR6SdifE8Qz4FYiGzrkx509PTncC69ARV&#10;xbRTDF2WM+W1XGXOGq6udZdshMIGzS1XskydOQ/zc/Mt41KVVV6v0u3P8wqfg5FOKfWmUtLBANxI&#10;Xz6ReuU6pXNIcxr1DIPhXH7vjpSEHeaqqeAbHeGKMdrBHEJGq8KtvVM7eh9ubWvepnnW1PUzMNVV&#10;Lavv7r5rau+WjadW5q8Dn8XRlFvf6cC9mfY/7vYwWu8ry0kEEoFEYOIhMOko7AaFUk9GcNNytxfL&#10;mOrevV3pRmTXuvzSzYE9YlDhICVlpjuQwpYdHqywzrgDa7Jxgluu3nCkpsF4amjP5QzlhWgN12Zi&#10;JDMuNR/sXZRpa7g7O9YKUxT2sOQtWv9qT7Wjp6On2tnW0lrtqUVLaO5dU1nb3t0XOWEz7z6kvfng&#10;AZfjOv4cRQV6gw12M58rL08EEoFEIBEYLQQmHYUVONUaVdhgorIx/iyzyQC6jlsEbyhnIA/OACN4&#10;N3HrYCTlLryuO6/jpmVCU1eZglcMst3r6MpLyl2urXHh2kSSZkfwQkd8yWAUtoxnnaEynwD4rkr0&#10;dfMiRmaHm1BtRmTNle5KF9Fgi+25aoEIiA1brfTF0NiEojYl65ADjLC9UQFhdJvJpjxo5k0EEoFE&#10;IBEYAoFJSmHrUNnUCcc6ihaUYiNgD0YlmfBVOStfu/H6yL/DnWAjN90IldxUljnYsrA6zjQqvCFb&#10;7XDeqVZXtisjoOmFPBgVHi1s+4ZwBW0t9jQgKixGSVhYomqNShpsCKRPsLcoDzV5duPTbabnQF3l&#10;k8KOytvMQhKBRCAR2BIIJIUdIaqbSgE32DWWe1yjXymeDVY4512wMsxKb2Ylh3kXsiEEun5Ibj1m&#10;9x1+DSdATjlrncNJzAaUbWlTh2QjAKe30t1UqbI/FxSWbQ0KERb7RZrdsoEQhqipRDb8KzbfoSUp&#10;7AhsIy9JBBKBRGBsEEgKOzY4510SgUQgEUgEEoFEIBFIBEYNgUm3weyoIZcFJQKJQCKQCCQCiUAi&#10;kAiMEwJJYccJ+LxtIpAIJAKJQCKQCCQCicBIEUgKO1Lk8rpEIBFIBBKBRCARSAQSgXFCICnsOAGf&#10;t00EEoFEIBFIBBKBRCARGCkCSWFHilxelwgkAolAIpAIJAKJQCIwTggkhR0n4PO2iUAikAgkAolA&#10;IpAIJAIjRSAp7EiRy+sSgUQgEUgEEoFEIBFIBMYJgaSw4wR83jYRSAQSgUQgEUgEEoFEYKQIJIUd&#10;KXJ5XSKQCCQCiUAikAgkAonAOCGQFHacgM/bJgKJQCKQCCQCiUAikAiMFIGksCNFLq9LBBKBRCAR&#10;SAQSgUQgERgnBJLCjhPwedtEIBFIBBKBRCARSAQSgZEikBR2pMjldYlAIpAIJAKJQCKQCCQC44RA&#10;UthxAj5vmwgkAolAIpAIJAKJQCIwUgSSwo4UubwuEUgEEoFEIBFIBBKBRGCcEEgKuwnAr1u37swz&#10;zzzvvPO8pqurq7u7m4POzk7P8OeDDz54xhln/PGPf/QrT27CPTJrIjBKCPT09ERJGuH69euvvfba&#10;r33ta/fcc8+VV17JwbOe9az7778/DDgOOPnhD3/4z3/+M1dRTm9vb9g8B/HnKNU0i0kEEoHhIrBm&#10;zRqydnR02Db/8pe//OhHP/r73/9uG49eqdz8b7jhhp/+9Kd33323l5AnmnBcNdzbZ75EYGtCICns&#10;EG8jCOiKFSte/OIXz5kz55RTTqH98zvS0tJSrVbXrl3b1NRkKfzZ1tb26le/+hvf+MZZZ53FLwUn&#10;+bb8a7I1vf2sy0RGoLm5r3XDXLFMHvXqq6/+whe+8NSnPpUzv/71rz/2sY/95Cc/wYxbW1slrxzw&#10;iUlvs802p59++pe//OWvfOUrlKOFcxWZc0g2kY0mn23rRoDWN23aNDogOhpqeuGFF9Ki999//513&#10;3pk2zre0UFurn/RBNO3dd9997ty5b3vb2y655BKac+SJ0am/D5kSgcZDgMaQaeMI0HOjrR5//PHf&#10;+973YK6R+aGHHopj8nCMTMvnqlWryHbUUUd9+9vfTmwTgfFCQJtErXHE9dvf/nbbbbe9/PLLNVR4&#10;6nve8x4463333UcehRm6wLKFo8WecMIJDMb4yt6ubPPj9Vx530Rg0iJAC+XZH374YT7/9re/LV26&#10;FG1VNDwJYQ1waLP+6Sd895BDDrn++uujOXPgr4Rt3zaeKRFoIARShR1ahaWbf8c73sFLfe5znzt1&#10;6tRQoWbMmMHFnKf7Z1zLcXt7O78CM2fOZIj8uc99jqv++te/OhRuvMFN1riREVCPCTFm9erVH//4&#10;x7HJgw8+mP4M0WXKlCkqNOTBXEOGwcK1WPq22bNnv/Od7/zUpz510003CQY2H84GjQxP1j0RaEgE&#10;0FDpcRBi8QV6+ctfvmjRIiYGJRzRcnkw3QxoxWixNFh/CpYsWfK0pz3t9a9/PccxMWgGzlByzhY2&#10;pE1M7konhR3i/dO1M2z96le/+ta3vhWBCmbAmfA3YuB777330vL5IZDa8kPAt/yCMLmzyy67wBuC&#10;TExuS8unH1MEsFJsMgbTeMstX778hS98IZWgP7NLIw/mSndIH4aV3nnnnfoeILXqJMPxEUccwUkG&#10;Y5TGeS08fQnG9F3mzRKBEgK26+985ztXXXUVKizt1A7IPoihKRMszAQ6UiUhwTAcldS+4AUvwAn+&#10;Bz/4Aef9cfCHwuLTnSANreEQSAo79CtjvnXhwoVPeMIT6Oxp5A5qOUDTwpvwJS95CT4Dn/3sZzmv&#10;dsW35OTgtNNOY+3XddddN/Q9MkciMKoI2GPROaGw3nzzzYip9HZ2Wpx0RQh9G50f6U9/+tOyZcv2&#10;2WefD33oQwzYmEaQqvJJp4hs86tf/erGG2/kvH1ednWj+q6ysERguAjoSIBu8uY3v5l+Z6eddqKl&#10;q6qQOPjWt771zW9+86UvfelTnvKUT3ziE0wDwmj5EXDUumDBAvoyhBV/HJRp/SpTItCICCSFHeKt&#10;0f2zlhP+ijs8WWnzdvxvfOMbkWaZyvnlL3/5nOc8B432ox/9qMu5IK/k5ODAAw+EB3zxi19sRMvI&#10;Ojc0Avi0UH+JLPorjgT77rsvx/R/klesFGNm8vHrX//66173OiTY+fPnf+ADH8CY//GPf+geQ05M&#10;+vGPfzwGH90eMw8NjUxWPhFoXAQUTS+44AKcfHBsZdklLR3Xdp4IJvq+970PMeWYY445//zzTz75&#10;ZP6E6fKVCzqhv9OnT2ewCq812IjLN/1ZoL2nI0HjGsakrXlS2CFevV6AuATwGS4BzKiyUpsfkUc/&#10;+tE0e4a8TN/8/ve/dyoH8sovAucZ73IVYYzSfXDSNrDxenCXZ9G9wWKvueYahlIve9nLsE8O6PDo&#10;uvR/xVz//e9/o8KyVPmyyy479dRT6d5wfuU8eTTj3XbbjQuJ2sOzcC29YHZ14/Va876JAG2TXumB&#10;Bx547WtfSwuFntL7wF9ZrUXL/c1vfkP8AZr/85//fHL+7ne/4yvDFzh5wmQLV0GCHaPaN6nFRgyT&#10;BDkRaBQEksIO8aYcreIyT7cd8zWMfQmbxRhXTevWW2+la9ebXh8juQIkgMTMrPO2mRKBMUOADkmi&#10;iSkSOZI/1WVJdHg6syq9MIFAD8cB3FSpFW+58EPgTwwbY2b5MyM3+8Ls6sbsPeaNEoE6BGiGZ599&#10;Nj0LDZYmbJMkQV6ZLZw3b55+sYw8CZxnUDy+Df91LuFaRq36D3DsVzb5TIlAYyGQFHZY74tm74JN&#10;l8JwgJ/r0UcfzRYGzL1++tOf5gw/KE7oGAjWXwSjFOXyl2GhnJlGDwFHXCg0MSfgWmZMNGYVdY3F&#10;ULVqjplVYBYSCqs2o91SgosUDSdJCRlhY/ReVJaUCGwCAjRMFlrcddddDERx6aFh0pxp7MylwFY5&#10;6dosh69EgCZIues3wn/doCKKL87V+FU4FWxCbTJrIjDeCCSFHeINBBMlnwu3Sfxw3H777W94wxsI&#10;K83Al32M6OaZ2TFQkXyXM5BaflBy+ct4G/lkvD8WyNgJI8RcCe+KkkpsY6wRE1W2cbilwqphG6Dg&#10;SU96klfxrcEHjBbJJ8euD8v1H5PRpPKZtwIE3IWEBsgn/QvdkyNMqsYxrTtWapLBiUEOgp5yTBxo&#10;gz9GA/exHNBuBY+YVUgENgGBpLBDgOWvgH6BtHwHrLDV5z3veZw855xz2KKTnxJjl5CHHxeDRRtW&#10;2h+anHjdBJPMrKOEAGqNJW233XYs52I9or2Uyw2dhaTDg5ViuhgwpBZdh+0PiDyg5wzZ5LXknDVr&#10;lnFkM6jWKL2fLCYRGAkCjCRpjHQ0NFi6JP6kRXOGDbrYuIRwWhYqbUWvxZMtuiRO4gUH2fVC2rJ9&#10;k5FJksKO5H3kNeOKQFLYIeA/4IADyEFcEts5n7R8mCvLX1j7GU6EBt5zEodfB31huYpPfJKMUpQp&#10;ERhjBNRWmSigc0KLVUnFaLVk5RmYLkSWYyQceC0ReRBiyYDpasbOVLJGhM7PfjECSY7x4+TtEoFE&#10;gAZLJBwGpS7NNAwOsLzlLW9BW/na177mFIqsFHdYZRfd20h6Ae21114S1vCYp2mn1JLW1XAIJIUd&#10;4pXtuuuu5CAskd227vOE5aPL/8UvfqEiBZ3Vo4iTLOt2S08XcXO85557+jORKREYSwQMGIkpPuYx&#10;j+G+P/vZz8KnxQA6dn7/+te/6BTlpnR4/MlGBoaf5Ax9JIGNMezHPvaxdo0ZXmMsX2LeKxEoI4As&#10;gv5KY+QkOxQw7LQ9cpLgd/z5/ve/n8Ve7DrLkPXzn/88fu1E05Pjkocm7IaR7JdedgfKQWmaWYMi&#10;kBR2iBfHApenP/3pzMWoS+kae+yxx/KJL8ErX/lKFnQTzYTfiCuuuOIVr3hFeSk3xJf1oWxLmz8Q&#10;Ddo8GrrazAbQvWF7zCRsv/32f/jDH3gc45nrP0dcdBjqu971LuLB3XbbbZjxD3/4wzPPPJNVILEI&#10;jE6RWAQ77LADZlze06uhkcnKJwINioA7nMNKadEMOHkKYzxzcOSRR37kIx/hz1e96lU0WMQXKOyL&#10;XvQiB6KOWvkWZwPGtIceeqgIqNGGs3uDwpLVnrQIFFvVTdqHH+aDE6yEMNHIq/vtt58zs1zISSIQ&#10;4WVIaILjjjuOUNLf+9732L7vxBNPdHE3vxqnn346g2BHvZkSgTFGwBgC3pRJRiJEMqaKBcj6w2Gf&#10;zDyy3zpUlZ04sHO6N5ckqstCgtl/jtjG7GYZS0Aczo3x4+TtEoFEIBo1kXDYTOeWW2551KMeVW6M&#10;9ERf+tKXaL/szoW8QvwBpwSFbuXKlWzQxW4mxDJ3I8nwheXbbNRpYA2HQFLYoV8Za1xYs7XjjjsS&#10;C5bfAgMVbeQyO3g25ORHBF4LwQ3iO/TNMkcisAUQQEllrEXfhlRj8faFfrqSQ+fXuLmesuzUddBB&#10;B6HOMvOQzHULvJksMhHYZARotitWrFiyZAlTKITNKpNUylJSLTfnaLmf/OQnv//97yPEbrwL2+QK&#10;5QWJwDghkFLK0MCzxoW+H73q0ksvJfeQjV8e8MEPfhA3A/hrOSbf0DfLHInAKCGgkxz9GQdMILz9&#10;7W/HGhlZBX/lwAAa9HZGJIg7M2yDv7LM673vfe9rXvOaxYsXRyxYZy0zJQKJwNgjEJ6ve+yxBzuc&#10;/+hHP2JdV4w8Ja9GcoyTnuETdzjchNjBK0PAjv2LyztuIQSqMK0tVPTEKNb2T4yhww47jPiv7DRL&#10;Mjj8YA9IZ8/gGF8lJnrMkxM0E8MYGuspDKElPcWMiUuAk8B5552HGxzrt7BSzdI952JsxiVMGuhH&#10;e8YZZxCFgClLF4LIdxnC5aissSwhazthECjv/kisG8joZz7zGUaYNnO6qlBkYz8dg+LdcccdH/rQ&#10;h/BtW7p0aa7NmDD2kA+SjgRD24CdPYntDFjsCQM46qijBvsVYB0ou6SwDzVuhTF9k44EQ6OcObYA&#10;AsFiw42V6BkXXXTRu9/97oiIHlYaTgWYOvoras3+++//zGc+s65efBURZ7dAlbPIRCARGBQBW2t0&#10;KDTwiy++mOlB1hbPnz/f2OT2TeVOhzAj55577rJly4gdm3pKmtdEQuD/AyKK5cyBtkMiAAAAAElF&#10;TkSuQmCCUEsBAi0AFAAGAAgAAAAhALGCZ7YKAQAAEwIAABMAAAAAAAAAAAAAAAAAAAAAAFtDb250&#10;ZW50X1R5cGVzXS54bWxQSwECLQAUAAYACAAAACEAOP0h/9YAAACUAQAACwAAAAAAAAAAAAAAAAA7&#10;AQAAX3JlbHMvLnJlbHNQSwECLQAUAAYACAAAACEAfuPJTTMDAACHBwAADgAAAAAAAAAAAAAAAAA6&#10;AgAAZHJzL2Uyb0RvYy54bWxQSwECLQAUAAYACAAAACEAqiYOvrwAAAAhAQAAGQAAAAAAAAAAAAAA&#10;AACZBQAAZHJzL19yZWxzL2Uyb0RvYy54bWwucmVsc1BLAQItABQABgAIAAAAIQDiq1fe3gAAAAUB&#10;AAAPAAAAAAAAAAAAAAAAAIwGAABkcnMvZG93bnJldi54bWxQSwECLQAKAAAAAAAAACEAAnJYjAl1&#10;AgAJdQIAFAAAAAAAAAAAAAAAAACXBwAAZHJzL21lZGlhL2ltYWdlMS5wbmdQSwUGAAAAAAYABgB8&#10;AQAA0nwCAAAA&#10;">
+              <v:group w14:anchorId="0D3482C3" id="Canvas 10" o:spid="_x0000_s1026" editas="canvas" style="width:485.65pt;height:162.35pt;mso-position-horizontal-relative:char;mso-position-vertical-relative:line" coordsize="61677,20618" o:gfxdata="UEsDBBQABgAIAAAAIQCxgme2CgEAABMCAAATAAAAW0NvbnRlbnRfVHlwZXNdLnhtbJSRwU7DMAyG&#10;70i8Q5QralN2QAit3YGOIyA0HiBK3DaicaI4lO3tSbpNgokh7Rjb3+8vyXK1tSObIJBxWPPbsuIM&#10;UDltsK/5++apuOeMokQtR4dQ8x0QXzXXV8vNzgOxRCPVfIjRPwhBagArqXQeMHU6F6yM6Rh64aX6&#10;kD2IRVXdCeUwAsYi5gzeLFvo5OcY2XqbynsTjz1nj/u5vKrmxmY+18WfRICRThDp/WiUjOluYkJ9&#10;4lUcnMpEzjM0GE83SfzMhtz57fRzwYF7SY8ZjAb2KkN8ljaZCx1IwMK1TpX/Z2RJS4XrOqOgbAOt&#10;Z+rodC5buy8MMF0a3ibsDaZjupi/tPkGAAD//wMAUEsDBBQABgAIAAAAIQA4/SH/1gAAAJQBAAAL&#10;AAAAX3JlbHMvLnJlbHOkkMFqwzAMhu+DvYPRfXGawxijTi+j0GvpHsDYimMaW0Yy2fr2M4PBMnrb&#10;Ub/Q94l/f/hMi1qRJVI2sOt6UJgd+ZiDgffL8ekFlFSbvV0oo4EbChzGx4f9GRdb25HMsYhqlCwG&#10;5lrLq9biZkxWOiqY22YiTra2kYMu1l1tQD30/bPm3wwYN0x18gb45AdQl1tp5j/sFB2T0FQ7R0nT&#10;NEV3j6o9feQzro1iOWA14Fm+Q8a1a8+Bvu/d/dMb2JY5uiPbhG/ktn4cqGU/er3pcvwCAAD//wMA&#10;UEsDBBQABgAIAAAAIQB+48lNMwMAAIcHAAAOAAAAZHJzL2Uyb0RvYy54bWysVWFvmzAQ/T5p/wHx&#10;nWIoSQA1rVpIpkndVk3bD3CMCdbARraTtJr233dnQtIsmzqtQwIO+3x+9+6dubp57Fpvy7URSs79&#10;6IL4HpdMVUKu5/7XL8sg9T1jqaxoqySf+0/c+DfXb99c7fqcx6pRbcW1B0GkyXf93G+s7fMwNKzh&#10;HTUXqucSJmulO2rhU6/DStMdRO/aMCZkGu6UrnqtGDcGRsth0r928euaM/uprg23Xjv3AZt1T+2e&#10;K3yG11c0X2vaN4LtYdB/QNFRIWHTQ6iSWupttDgL1QmmlVG1vWCqC1VdC8ZdDpBNRH7JpqByS41L&#10;hgE7I0Cw/mPc1RpxS7UUbQtshBA9xzF876A+HKdbeeo0jDjfvU8vWA73nkOwziC+XEtYZTea+/sg&#10;3V/F6Kj+tukDoLOnVqxEK+yTkwbwhqDk9kGwBz18sI/bB+2Jau5nvidpB4qEWdzUm6AWcAH6DCso&#10;ZnSv2DfjSVU0VK75relBU6B0WD4Oaa12DaeVwWGk8DSK+zxBsWpFj3Qjp2jv8wVZviz/QTKlYpuO&#10;Szv0gOYtpK6kaURvfE/nvFtxyFG/ryKnSv5o743F7cAadPk9Tm8JyeK7oJiQIkjIbBHcZsksmJHF&#10;LCFJGhVR8QNXR0m+MRxooG3Zi7FJouQM7W+1vW/XQd6uTbwtdc2ITDlA49tBhCGkBLEazT4D2eAH&#10;ttXcsgbNGpjbj4PzYcLRfGQWa2B6KPZq90FVUGe6scqR8VjrDuMAk96jOwmeDicB0sNgcBrNEmDB&#10;9xjMxWSappfurIANx+W9NvYdV52HBnANSF14uoU8htxGF9zt0GB/aiZHxVmVMpIt0kWaBEk8XUCV&#10;yjK4XRZJMF1Gs0l5WRZFGY1VakRVcYnCen2RHOeqFdWoU6PXq6LVQ/GW7nJahwoc3UIUyxHGWFgM&#10;dhReFsUJuYuzYDlNZ0GyTCZBNiNpQKLsLpuSJEvK5WlK90Ly16fk7aDrJ/HEVekZaBTas9yIu85z&#10;o3knLPyrWtHN/fTgRHNs/YWsnEwtFe1gP6MC4R+pGDQ/aH0UKcyiCTdY7uDt0Tr5nTz/dl7H/+f1&#10;TwAAAP//AwBQSwMEFAAGAAgAAAAhAKomDr68AAAAIQEAABkAAABkcnMvX3JlbHMvZTJvRG9jLnht&#10;bC5yZWxzhI9BasMwEEX3hdxBzD6WnUUoxbI3oeBtSA4wSGNZxBoJSS317SPIJoFAl/M//z2mH//8&#10;Kn4pZRdYQde0IIh1MI6tguvle/8JIhdkg2tgUrBRhnHYffRnWrHUUV5czKJSOCtYSolfUma9kMfc&#10;hEhcmzkkj6WeycqI+oaW5KFtjzI9M2B4YYrJKEiT6UBctljN/7PDPDtNp6B/PHF5o5DOV3cFYrJU&#10;FHgyDh9h10S2IIdevjw23AEAAP//AwBQSwMEFAAGAAgAAAAhAOKrV97eAAAABQEAAA8AAABkcnMv&#10;ZG93bnJldi54bWxMj1FLwzAUhd8F/0O4gm8uXVfWrTYdIiiiD9Ot4GvW3LXB5KY02Vr99UZf9OXC&#10;4RzO+W65maxhZxy8diRgPkuAITVOaWoF1PuHmxUwHyQpaRyhgE/0sKkuL0pZKDfSG553oWWxhHwh&#10;BXQh9AXnvunQSj9zPVL0jm6wMkQ5tFwNcozl1vA0SZbcSk1xoZM93nfYfOxOVkCWHs3q9XH58vVU&#10;1+Pze6bzZKuFuL6a7m6BBZzCXxh+8CM6VJHp4E6kPDMC4iPh90Zvnc8XwA4CFmmWA69K/p+++gYA&#10;AP//AwBQSwMECgAAAAAAAAAhAAJyWIwJdQIACXUCABQAAABkcnMvbWVkaWEvaW1hZ2UxLnBuZ4lQ&#10;TkcNChoKAAAADUlIRFIAAAOWAAABNAgCAAAA2CI75QAAAAFzUkdCAK7OHOkAAP/KSURBVHhe7L0H&#10;wB3XWec99fZ73171FvUuS7LkHidx4pgUSIMkQKi7EBJgw8J+dBIg7AK7y5Zvl2/7UhMgpHfH6XHv&#10;ltW7Xr29396mfb9zH3nyIkt2ZMuOFM34+mreuTNnznlm5sz//M//eR69dP8TB04frelNx9TqTcdI&#10;ZWuGVXDcnOZqphHoBv9pgW76uuEHRqB5lsGiaZrv+2ZrYaXZbLKRFa+16LpuWZZt23wHQcDOLOGK&#10;/KlrpueqPTVbs3Q/0az3NJzhWHImHawaWJ3buFOz7bqpeZqWpia1upbMcBQnolgpjdN95jOfGR8f&#10;n5ubazQaVEAq47puMplkTznReYs644WW86q3cheKlfZyrDTTcRxpWvgTtWKd7fF4nO2ssPOaNWtu&#10;uummDRs2JBKJ5yj/gvX5vtl4MYN/3zQwakhkgcgCkQUiC0QWiCzw8ltA/9K//fcPfPtbxeJy1WvO&#10;N+oVK14z41osafpVTdc98CsYNtAMXzf5bkFYASVgsnBFUCzYkYWN4LlYLAbIE7C7cgmRnGXFdC/w&#10;Dd3VXNeptXvuxnh6c67Lt709d75uz1vfrnV2Oz6/uclETAPFapbgSCmT7SdPnvzjP/7jv//7v2cj&#10;mBUESeEs/MTZLxdkpHCpPwVyammywHcBtWwHtfMTK/V6nS2Ca0HV11133S/90i+96U1v6u/vf7Yp&#10;Xv6L/T05YwRhvydmj04aWSCyQGSByAKRBb6/LaB/9P/5lW9//DNGodTUg0k7mEkk5puBZWcNs+Hr&#10;kKA635CPFvitBWGbmoJ0AuaE8hSQJxBNeMrwm5WLsp5NTzdMiN6mGfhOvVfTt9ip1WYyk1+8/u0/&#10;9Mqf/2l78xZNi/kN10jFy5qfapG5gh2lzIMHD77vfe97/PHHt2/ffuONN3Z2dvKrQNhwn2dfvBCS&#10;nvfTxSCmQHNAquBjWQRDswgZzD58g1nL5XK1WqV6fD/55JODg4Mf/OAHf+RHfqSrq+tyQeqr7naM&#10;IOxVd8miCkcWiCwQWSCyQGSBK98C+j+856ef+tjnVrlGurvd3b5Wu27bsp3x9aQW1JnEd5WIQMFS&#10;Uzct1jRIU9CaYh9pG6RjrVYDyYH/2traoEJTqRQ/MY0uM+lASQjR86xwDtM0XYqk/KYJTHY6m17b&#10;XL5y+NTyA9/u3775xne8ZfWrb9dGV3tGTEsk666WVvKBc/oBKgDRe+rUqZ//+Z8/cODAu971rp/6&#10;qZ8aGRnhpAIxhSK9oPUvBiUvhrQEmwq7LBICYYIFuQJt+QkjsA5+XV5enpmZYUupVPr0pz/NIX/4&#10;h3/41re+tb29/cq/FV6iGkYQ9iUybFRsZIHIApEFIgtEFriWLaD/zY+948Rn77kukR0YHRh846uG&#10;3/7mYHhtPUgYug/HCMRkrt8w0QS0BAR+AG8KjAOlAdqAbiyYD0AJhAW/sgDvhKEER6IlEOOGOOY7&#10;K56nmZYXaA3dh1aNQ3QeOProJ7/w4Ef+b1Cp33jzTTvf+obs6273+wc0M20AnI3vcL2iiD1x4sQv&#10;/uIvnj59+md/9mfBsr29vQKmL/uUvcLsKwQMKyEsZ8QacK6g+UKhsLS0BITFJouLi3/7t3/L9j/4&#10;gz8AwnZ0dIi64BpcIgh7DV70qMmRBSILRBaILBBZ4KW2gLHU9CarlbP5hamp8cXjJwqHj1qlciYZ&#10;T8UTfJLxeDKRgF6NJ+LwqUhcpULCPoJOstks2JEZc+bx2U0m1oFrODCx/3loUtCMqAv8lkrWxJsL&#10;jlc5dxluKjHl1iZtDf+sxUPH5x561D121HAbiEw1R+0sUFIQs4hQKZ+zCO/L9hC/Xt5Z+3MVfsZZ&#10;jbaDoWURvpktIembTqfx6KImwHfqJjg+hPIv9eWMyo8sEFkgskBkgcgCkQUiC1wLFjDmEolThndc&#10;qy8Hjemjx/Z98guL9z2qzeerpXKFT5Ep8VKxUMjn81CM84sL09PT8/PzrEM6QjdK/AEsBZLjT7Vz&#10;UR3DtxxS+acLxKRsqHtNDbjreLoTKAyoafNeY8qrH8wv19KJdFtm9uChI5+72ztwWCsWcOUSUChq&#10;V7kwsi4FMtfPutREYPRK6eqLWacowazoBGgU37RO2g7zKlqCEEwrrB9XWF/QLfURdHsxVcO1cIdF&#10;bYwsEFkgskBkgcgCkQUiC1x2CxinG7UxPXAHOoa3b+7NtS0cPDb58JPasVMW7KGpwlSZRCSA8mxB&#10;RnG9B6JBsrIA1/gW5QCgDSQXxiLguBB0yoGC5MKlSvSDetVtNC1Th6sECDdtoxY3qrqxZvd117/6&#10;FXqzeeTr3x5/4NHK/KxjKwd/ICPfciIxhMhtJYCX8LJyInHnuiyLtEKiK4i0VxrOOicVC8C85nI5&#10;1AK4bcFGw0xTE6oqBK3U87JfuajAyAKRBSILRBaILBBZILLANWsBo2K0z7vGXLY3+aa7Bn7gVRnN&#10;XfjaF52H77anltM6k/xatVmt18qaUzfietV2dUv3dF8ztXgylkol2MFp1utVxYOunF4XsCvgT8LH&#10;CowTOAu2M5oc6Pq27voqrFZMI8SWWdataTNW7+7rvPWmzC3X12v18U/d7Tz4UFA8sxw3HN1LB3qc&#10;wF54UsG2mpZfU8xryL9K4YKnQ+JTNp53gcPAAiGhK9j3PAWCYGIJSiCRFmQHwKsgWoGnAFkhX5EC&#10;CwUrzWcjO2ABDr9m77Co4ZEFIgtEFogsEFkgskBkgctuAcNtVl0tcBPxdP/g8M7rBzdvLjUaTzz8&#10;cH1hQmuW47ofs+xEPGXqEKFewlWATPGr4FFfzdcDD/0WwSrT9yvZ1hBNnheUKiRiZQf5lYZJCU6z&#10;Uc8ltOu3jNx+U2ffwOyRU2fufVA/faZL87PxmAoOa7ZCemkB/5mJVpyCZ/ImAKPFs0pCJfBnSIIK&#10;Zg1P/WxmNIz5GjZE6iaHyOECWyVlg2DTkJBGQiDaX0HPYWnCBEda2Mt+40YFRhaILBBZILJAZIHI&#10;AteyBQzbaDpasBQElWRO27J9zW23ZQf6Jk+fGbv/a9rp40mnmVRkasywbCswM3oMAGezbqqJdYXO&#10;VJ6tcx5a56FY8dYXdlaCGMgWWQ8BLnBTnLHO4cvAnbPcxqqutltu3HzbKzLxxMzDjy5+5ev2mUlo&#10;W83yXephmDZuXbC5Ks7VOYhJgYhi0aryLfiVbxCtVEBECHLe8yQNQuKqrGItSE1lQjpZ8KhsD2na&#10;8E9hZOVwcVxjN/4EsEqqhRD7RkKCa/kZi9oeWSCyQGSByAKRBSILXHYLkHmrQeSsPCgWerOjN3fD&#10;DaN7ridi68kvfXHxoQe12bl2z9eBcJCuJuG1LJhMlayrBdrUdwu+8i1z7itxqgDHELaGuDAkZUPI&#10;KJpR+VOzjJLjLjRdrXdg7evu2PDa23y3furzX5795r3a5JTmNrygNSmv6hB4+rnkAgI0hXyVE7FF&#10;KiCRv8T7SqIoCFwWvYGATiFKRVYbxhBQYL2VZkxoV5FDCFTlEFkXaUGoQGCd/TOZDCHGUBFIrQT7&#10;XvYrFxUYWSCyQGSByAKRBSILRBa4Zi1gpGI2s/NVz59eLM0tFbTenlU37B3ctMU5eXr8G/f6T+7T&#10;lpdj9TLOVxW3WWaevw7sA3EqIEuirgA5AQitJW89D78K+Srw7tmiArbI9vN4WccP4nrcrhlaENO2&#10;bep782syW9bNn5o8/Pkv1J56SiuV4sSSdREe6PiZWa10AyGxKmUKxAwlCsK5CpRkESwri7iIwdSy&#10;MYShohYIFylTYK6UHJ5x5XkFqbMF7y7cuXDtEiGsHHLN3l5RwyMLRBaILBBZILJAZIHIAi+FBSAS&#10;yY6l1av1pam5U2cnppt1fXS4d8euzkzbxMHDx7/xTe3QQWtu2ltaKOWXSpVauaJm6sF9apKeeFZM&#10;3DN535q+Fywo6DCMmcqKTOXzLSvCwq6UE6xUnbpOYAeWWQu0eqDlsqmbdg3d+Zrk6vVTTz52+lv3&#10;asfGNLKGterMhL+m3LpUkFqhOQV9wpgCN6kD28OgBPzKWURgEEbCCsGuRA8QGCqVEY5WYmkJs3ue&#10;LlaaE+YDk18lZAEqAohY0b9KqFrhbqMlskBkgcgCkQUiC0QWiCwQWeCyWMBcv3bd4aPHUvHUzVuu&#10;GxzoKyqYV2sUqtlicWFhoVYq6kze637ZdZaKtVKhli8slYqtSLHLy4sLC6ShWlxYXFpaLJTLREsV&#10;LCtwVjyrwkgFojENNQPCbooIlRXIS0rat2/fkX1Hh9ave+WrXtWeymi+p6eT6Uy75tne8f0LM/O6&#10;HuvqHdQ6OrSYNTlx9mtf+OJisbR58+Y9e/aQxJUzAhaZ91duYQQ9aC2yLhiaHbBayPuuZHBlo+wp&#10;8gNpBd8CeUNRrMBcQcOhvjZUwQrnyq/f/OY3iSB7++23b9u2DVB7Wa7W1VhIpAO+Gq9aVOfIApEF&#10;IgtEFogscIVbwLx+154DJ04kDPuGDVv7+nqny0uwqkalOWholXKpWlgGmjb0oG7a84Xawnxxrrig&#10;wCvAdW5udnZ2bmZ2fo5cB/P5UolcBqBYFsluIHAWSBcSnCHHGc74C8QE5QBhl5eXgbCn9p/s2bj6&#10;1a+/s6utIyiUG64Tb+9M2KnO8aMH9h1cKtTS/UPxwT4tm56bnnrgK1+fLRSAsHv37gXCAhwlUmzI&#10;iXJ28euSb5Yw5wKnk1QFQh5LhVcmZSAvA4vsIPuIu5gcRTMpgSaHLRWnNOGA2fPrX/86+wBht27d&#10;GkHYK/wxiKoXWSCyQGSByAKRBSILXF0WMHdt2XL40IFsV25w29pkV65ZrFXIqKVb8VQSN6/mwpw2&#10;M52s1p2GN12vnyoXK/nqYim/UF7OF5eLS4vLS0szxeXxUr62rGBr6DslKyA/mY6XOXphZGXSH6Yz&#10;VJ2K1xQ4+MCBA4cOPbV2dNWdd75aS5lFranCHTT9RFd7MeUvLBQaJ89myqXhwW5zoG9usfjFrz2w&#10;uDC/bfOWG3bt7mjLKXFDvVGrowEgmKuSt3IWcCRAE9wJ4oRXnpmZ4VsWgDgbWSTZmGxhhT/n5ub4&#10;kwPlWIG2An9VvrISkcca/CmFsyeF0DSJQkDraMs3vvEN9nnFK16xc+fOCMJeXU9FVNvIApEFIgtE&#10;FogsEFngCreAuXXTpv2HDtuJ2Ojq1R3tHU613qzWUKr6tSofs1gKiqVGvbnseovgTkNfKpSL1TJA&#10;FzjqKs8uv0mMgMDXmm4YjVVIUJGTipZUfhJ9qlhkpXcUyE+EBE8//fThp/ePrFl9x+tem0ylKMLW&#10;jJhuEEUrm0un3WBpfGJheiqeTnYOrUJv++0H7p+anty8ZdOOndeBuReX8zC/JERAr+u4apYfrClc&#10;qcBNWQ9XBJUKDBU4u5JCFlGvhOiSdeFihV2mcBFCCJblJ1HQSksp7f7776f5t912GywsrbvC74OX&#10;rnqRkOCls21UcmSByAKRBSILRBa4Zi1AOCw+iE79ZoOkAjgoNQnTCnd6olmfcL28ZjWCWLPSrM8t&#10;BDPTicVZo9nw640mObtqTYekCL6h+4bpK/ZRAByoUeQEgvMEBYYspjCaLMA7mZrnWwIXCK51VcYE&#10;FeuAKF4AYxXOAF8o29IGRoZvvXXtTbu1oDn14EP+I4+nFubM6nLSCMiPW2lU5gvLkKiFfIHTFwt5&#10;MCXngk8FTfItbCtQle0iGJBKCjUL5yr4VbbwLULeleEL+DOU8wqdTG0l5JaQrxwC+XrmzJmzZ8+y&#10;IqQs+4SxDq7ZmyxqeGSByAKRBSILRBaILBBZ4PJawFAAERSrEcSKqFGkMbC1mO3b1qxpzFl2OZ0z&#10;u/ri6fZY008Xi73VUq9tdcdjaZIb6CbpsVRAVZJkGTYxpJgul5D+Ak/5DuOnhvGzwowD4iwlsQtk&#10;kQACEoBKD3TNCzyXSLFe0/dgeWuuofX3r7ntps27tlfOnj3zta+X9z9tLk63ab7lNXG7Wmauv1Ru&#10;1htAafS3Ap1FySp+V4I7Q6mDOHiFCFs8z4RkDRURHBu6eYX+Z3IBxKOLU7AdFEvzWeFAELNSBufz&#10;HBgyzRETeXnv2qi0yAKRBSILRBaILBBZ4Bq3gOG08sMCY+OxWDqVSmXSyWwm0Z5N9PRkVq/u2rmz&#10;5/rrk8Mj4Nt4udJfrQ+b+tpsZqi9rT2dTsYTsRjHxfgH8MrRfAPmhJiUsP8hBAyjxgpSBOQBFkNY&#10;qQJ1tVIPgKJVJKxW0FnfRaXgsbXiOlXddDKZ1KYNa2/cm8hmjj/55PFvfTO3uNBRb8aqNacGTmVf&#10;H+AbgGE9VxQCYMow5ayIAUJQKwrdUKQb8sSiJVjpkfbs0Ao0igpD7sLgUmAYr0BgrsQ0CGPiSmCv&#10;a/w+i5ofWSCyQGSByAKRBSILRBa4jBZoUbCGkUgkuzu6+/sHevv6u/r7ugcHNm/YsGbLlt5dO9r3&#10;7mrfua1t1aq0p1nTC2stY2dfz561azeNjq4a6O/u6erqbO/qyBEQgGCooFgJ7M+frEtsVFmEiBV4&#10;J7P5KzPBSigufqI+gcpZCxGruFhSJziB3yA1ASkSUJR2diWv373uVa/0U8nTT+7LTC/1N710rWE0&#10;mgYZs3TTdz0KL5SVEkBkABLJS4IhyJy+5IOlbrKIM5mEbg0TMQhBK5Ffw4gKQtzKIvG2pCHSFn6l&#10;BBA88F0aG6ojLuMFi4qKLBBZILJAZIHIApEFIgtEFlD4FXcp2NPuLgVhe/r6Ovt6uwb6V3d1d/Z0&#10;Gn1d/upVnXuu27B3z2BPv7lUjs3NDhr6xt7utYP9qwZ6+/t7evq6unoUZiWrai6X45sFIAuElTj/&#10;oDoJNRWiWPGFCtMHhGyoYi5V+isAoIKwrRRZNv944EsHQNl0zJg2snrVa+5Yc/NNuURq2NfWJ3O9&#10;hp30NQto6mvEIyiWCsslFR9AeFYJ2hUmHUin00BtFlaEOWaFalN/6szCOgsbFSXdShUrTWMdryxJ&#10;NssiTeNPURRQc0niJTtIYxUQj/jX6CGLLBBZILJAZIHIApEFIgtcbgsYJEWFMISXjMcTgDbo2Fg8&#10;gaxVrzdgTp2Y1WxLJ0dWDW3auGpgKGfEJw/uL09NGvV6HGmBHUumEql0IpVR2A5IB/ID5wkN2XLE&#10;UqoAWZdEr+E6+4euTkKLyp7swn9wtoBrk2xblkXGLd0ykraJ/qDQcFzT8vp6h3ddt2Xzli3dA6Nt&#10;nd2JVEI3DREeNJo1vLCIodBaBFliNKokat2eHnhjtQhVzNLZ2Sl/srDS398/2FqGhoZGR0fXtpbV&#10;q1ezvmrVqoGBgb7Wwgr7UBqoF3QrMJe2r8wHFkJYoWOjJbJAZIHIApEFIgtEFogsEFngsliAkFVM&#10;28N6OqYRWLrGnznQZdMx2qymR6AAo2GkZmOZ/Oiof/11ta3rK5ax+PC+7kcPb8sX+rV6GiBqJWta&#10;JmXH25LptkQqBunpeLYCn5anfMRa0tbWIpBOcsBCxPInEDPM4CoJWg1TOZgR19UJCE6gIG0MjzEX&#10;RUHM1JOakSgAVft7Yps2bLzrddmt29v8Qvfk2a0Ts9sK5WyzUg+aNVc3KnYFIYBLvC90A63EswBh&#10;8tLqBswsvmu2pQBtzAZt26ahPvwN/hb+GKQLGF0pihAKlm/wroDg3t5evkGurIyMjABnWQHXyuFK&#10;XmwYaAn4Fih/Wa5WVEhkgcgCkQUiC0QWiCwQWSCyABZQACs0hHClMr/vtlSgqElxiVoqFcq+G+vu&#10;7Nu8wc7ES8uL04ePLJ864+XzQaNOitgYeWLBnZrvgIZNXYMSbZWj4V/VUsGGClQVNstVIVtDUlb2&#10;FLcqvoF9si4RZIWdVTU0NDNmm7YFY0zABLuvOz086LVnCvVyhWS3p0/XJ6di9ZoVgJ6hh22OsQxL&#10;eZUFGkV5vncu1kGrtID/Wni6lYOWf3RRxLKAZSVUFjib38QJTESxAknZASwrrK0wuLKwziLyA9Aw&#10;h4fAPbrVIgtEFogsEFkgskBkgcgCkQUuowXOsYOCI8OoUq2IqvhEEV+qvLi0OD4/e2ppbsprlHLp&#10;jpE+4rDmT50uHz3uTk87y4vN/HJ9aTlfKeXLpWK96uCEZZmgWDzFLHyz/ukiWgK+QzepELyuBLWh&#10;I1RLDqtYW6hSAh8gBSDmV4MwsV3tza72E27tbH5udmp84qmnqsePZevVdOAkdS0bi2WSKZzLCJWA&#10;sUQRizpBIeFWeAD5wPmCX1VYXF/5mYUYWgC3QGcJswAFKy5fYSUF0cqeUkP5hpft7u4Gy4J05TqF&#10;utjLeNmioiILRBaILBBZILJAZIHIAteyBRQJSftBY/gkrQz4Pz+3lF8mTUCRxFYzy4snF+eOFJaO&#10;N2tFS3MtwykVy2Nny8dPVE6eXDp5YvzQgVOnTx8/dfLU2bGphbll8tDioY9UwFNQVaAe4C900lca&#10;g1Z0gjDklqgIhPiUKAHCv7KI45QVs/nEAZPpDLgyyKSXkvbTpaUzJW2+mJ85daJw/EhiYa6jWe9A&#10;cIBO17KVilYhVSWEFYipRAWQxBrqX5jmRrVG4FhyHORJMRtmQJC8BmFILNE5yJ+Su0ECx0o4MGma&#10;3EAtQtfAFUyUtUDY8KeVVPe1fLdFbY8sEFkgskBkgcgCkQUiC1wWC5jbtm07fPgwE9/kQQV7SaAr&#10;lmq9US1VSXY1vzw/R96r/BJJq/KlslvOt/l20g0qtUqhVvbgNwO92qgvuW6pWFwu5Mm+RWBV0gzU&#10;K1Vcq5o+iQa+49clIlGhM0N1LPgS5AcoPHny5LFjx9atW/e6172O6XggIxBWZvY1C9EDTlsGKlbd&#10;jpGCYX5x8XN33106Ozky2A/t6lbLBDlIZrLxVIaUCcugTpVrTEFPBdMR6BLMtValYmHWrjD3rGB3&#10;iY0lAWLDDF6sS5oxUTiEi6BtuQayLnQsfC0Lh5NglgNvv/12LCxuXpflgl11hVyzDb/qrlRU4cgC&#10;kQUiC0QWiCxwFVnA3L59+6FDh5gu37RpE5PgEvkfrjFfrpFrlUxTCAkKtYoTeASSiifT60dWrxte&#10;05ZJk8fKKZU745mRtWv61o0a2S7m+Wk5zCrhWCulcrWk6EqfNFuttFuyhMpX9hQUC/iDcwXCclLw&#10;69GjR4kA8NrXvhZUDV4U7SnQUAWJZX/H000VPsvV/LnZubvvvsdZKm3dvWtopL+8OFudmW9PZWKZ&#10;zEKtsuRpDkG4Wuxp03UArnMLpM1aILHX3Ozs/PxcPr8MCwssVS5klhlXIthzIV0l7CugNsxMKwA3&#10;DJ4lTlrSHKGWZRHOGETL/kBY0PArX/nKLVu2YN6r6J64vFWNIOzltWdUWmSByAKRBSILRBaILIAF&#10;zrGwzNTDfYIaISaFhpwvVpqVqua5hNjKdbZ19fatGiCo1Oj60Y2rhoZjCcupFvWFfEdgDa5d071l&#10;TaprpJOMXblcMpuOJRM4Q7WSGcDBKi0BYFQ4V1HBSiIuyUALHISkZOadjeDX48ePr1mz5jWveQ2g&#10;VtCtomBZjEDpABwSiZkIWskpNj87d8/dX4b+3XD9ju17tyXdRv3UWavmNmOxRc2pxDOuo07RaDYK&#10;xcLM3Oz84gIMMdoB+NBEMklMrd6+3lUqeNaqwVWr1q9bz3kxAvGzCKdF2CyqJNwwhQBJsQwLxKpI&#10;I0RfK61YicWlReQeu++++0C9r3jFK6C3Me81e7dFEPaavfRRwyMLRBaILBBZILLAS2eBcxAWEAn3&#10;CVkISpP0qrVAjxtmeyZL/q2Ons50NptOZlLxpO7HrZjpNCvu8oJ/diZYKult2UZ3OtYGro0ncKFq&#10;y2ZyOYpCjRqz7GpdCUkF50nWWYF9kjdLaEt2xgUKsAgLe+LECWoChAVBQmdKWgTFcBqeqVm6QrDK&#10;U4yiCkv5b9zzteXpytCWtTfftmvQNmqHT1ZmlwuWUWlLVVPtKsMWfCrJbIuFpeVl1jmqv5fsDX3g&#10;1A0b1m/YsGHdurWjoyNg88HBVUR+Xd9aQiALliVaFkAWzBoKDCRGQRhFQRIoCHKVbGQ0Cgj7wAMP&#10;gHeBsLCwjA1eukt4hZccQdgr/AJF1YssEFkgskBkgcgCV6MFzD179jz11FNAWFQEfEM3CrLMxu2O&#10;9mw3sauyGa/pLs3Onzl56vCRIyfmJp4+sm/s5LH8xFR1ueBoOoLX6pmZZr5UyM8vebWSRlxWIw15&#10;GrcMULCh8lfJhL6gWBbJaBWqCCQ/FnP3p0+fRpgLskRIQIDV0JefFUhYigXBEtyVkFgISxcWF7/w&#10;lXvOFKfX7t6464bdCd8qTSyUl1CzlpOBlgpietBcdAqT5QUksAkzRjLc1aNrR0ZHVq9e09fX39YG&#10;yUoyglQrf8K5HLNUSaoKsJaYryzDrQWhMNUAlYLyERiIRxewleZI04C5EuyWLYwBHnzwwYiFFUB/&#10;NT4YUZ0jC0QWiCwQWSCyQGSBK9kC5saNG9HCQh9K9H4wHCvAR9YBmmC1sbExJvdZzpw5Mzk5eXrs&#10;9NipU1NjY8vjk+XZhaBW11VSrPrM4uLZ+ZkzywvTxGkFjdbqTLZDmJI+QNyeBO2p5AXPhBoQcMM3&#10;5+KMHMRZQLHwoK9+9auZfBeZqewmR4kCVf5cWFj48pe/vLiwsGH92i1r1+rl2vLkTENFQqhRn1rd&#10;aXjNcuDVNSOWSJOEq7u7lyCuuTZcv2KUA75EG0uLWKampiYmJmgg/mSyUA02zs7OSswE9AxkPSCp&#10;gTCyAH14VlAsiFbcxQTChhUGwj700EO0CHeuzZs305ZrFsldsw2/kh/7qG6RBSILRBaILBBZ4Gq3&#10;gHLnOnjwIBANKlSQKxCWP4F3c3Nz4NdTp06dPXuWdUCb8tMvlpby+Uq1jk41l0h1JOPttpnRvVJ+&#10;aXZpfmx5abJcmStWFvL5WrWqBX4mnZOgqqIikIQFIg9QWtln/hR3Ls4FjkRIcMcdd1ANAbihs38I&#10;eWU7EPaee+5BIrB6aHSof1WxXJ1ZXIDeNSqlWD5PglwDxBuLG9lcrruvvbs3lc7ohgaFSlsEsCJa&#10;AK1yUqAz39hh//790MBHjhyR7QBZ9qH5hNwCyGIi4appDtZgI0VRbfHuChlH/gTdPvLIIzDNooWN&#10;3Lmu9uckqn9kgcgCkQUiC0QWiCxwRVnA3LVrF7gNfAk4g2Vkhdlw8CuoDg6SFQhFtsikv9CNbqCl&#10;O7pG1m1cs3oUCJty6vFmzWrWi9XqQrVeCoxaoLFOhlfSwjLnL2pXFdu1FQ6W9kuyAIlRIFFgAayc&#10;RWAlUtQ777wTLaykyJKQrisBonCxIEhY2OXFxTXDq/sHhouOO1PNa34TOjdTKCWcBofbgPKO7mRH&#10;p2bb+UIeunX8LLB8bHx8fGZmhtYJn0pLKU1iDoA+kQrwJxvZDUQrcDYEstSczAVUCfDKbhCxEnJB&#10;GiLonKIEwhKRgKBaEYS9om76qDKRBSILRBaILBBZILLA1W4B87rrrgPC0gxgGVQoAE5ISoCdRAyQ&#10;Foa5Ut1G0w30TGfPyPoNXb3dbrVUmZ1uFgudCZsp/8CKJ4lL0NGBcrXWrOFPRZAuEJ6wvMLvipMW&#10;QDCEpxKUAMAHhGVBSACEZeJetAfnSQhCLlaEBDPT0+vWrB9ZswFfraVa2fSauUYzRThaAiaYJrkQ&#10;iNRadd2JudkTp0+fOnUSYApsVZ5erSQFzPXTZPQSoEzYXyb9gc40XOLCihEAqRzC6aanp0G9EpQA&#10;XC7ZGSiHQiSELVaiIVSYfZ544gnOAoSNWNir/SGJ6h9ZILJAZIHIApEFIgtcaRY4B2FBiuBXvqEV&#10;JQYq+BJUx0YwGZUWxafiNQ0IUZ1o/nrMrjQqc1MT+bk5p+H0t2XjyUxHtn2gb2Bkzepcd2dTC6oK&#10;KSqwCMID81EaKBYKFggbIlFWOK9EgUWWCkUKhEVIwBbBzULBCg0camFFSACEnZiaHF2zZmBoqOH7&#10;pFYAV3bEiAOWDJyqB/z2AmDm5Oz00dOnzs7MFCvVbFuuv7+fOAO0TmIjiNoVBL+jtVA9cdgCUgu9&#10;KmdnZyFo+Qkrsc6x1I19JLqCxAuTvLIc+/TTT/MTEFa0sFfahX/Z6hNpYV82U0cniiwQWSCyQGSB&#10;yALXjgXMnTt3AraAYqBTQBj4VXAbyJVAV6A92FDMISyjituvAGxQr9bnlxcnZ2dm52aq5ZoXGEnf&#10;jZvoYuMDnZ0bNm8Y3LgOUOzbhCPwJQoVhQgXS4FgWUE24q3VmvDPcl7lLnb6NEICgmqJFlbUC+ep&#10;YNkeamGn56aHVo/2DgyaRNpquF2pdH/fQKqvLx3TqpVac3nZLZcW8otz5bKWzvQOjqzbtAFalGhZ&#10;FAJXCoEqZLM4sVEfBAZUA/mERH6FScUU4F2J7dXK+dXgV1AsOFUiwlJUmBRX9BKUCbdNi8SdKxIS&#10;XDtPVNTSyAKRBSILRBaILBBZ4GWwwDk/JJCZzJsD6SR0PzgMSEcIVVAsMln+ZDugDXBGqlcgbRE6&#10;cmFutlZfCLTZwDhdqC6Vys1iKVYq9trmxoG+DatHQYroa0F1HAV/ySQ+ZwEHM1lPsCqwbCgnEIZV&#10;kiAIrhVQKE5gFzTEOVxrmirclq13ZLOjfQOrh9f1bdic3bK1c/MmPZOul0tBYTnrNgezqS1r1+zZ&#10;fT3+VbfeeitsK7FgiZNF02gmkJrzEpX2G9/4BsGwiEWABUT4K8lvqS07A3OpPJUEwoL1UVywYBOY&#10;VyGYQ8Y6TNklaDtiIl+GWzk6RWSByAKRBSILRBaILHDtWEBpA6S1YDWwppCIEi5AgBfrTLKPjIwA&#10;41ivGEFRc7W40ZFOdyfbutKdblvX2Wx2uqu9YsX7dSs3Oz3/2H2F04c7/GBNvGNTB1FYV3d2dFNg&#10;s1TRKo2klejo6iUVFmUCcEGQkJRAwxC2gh0lWQDoUASmQgMLPRyG2ZKwrAR8TRl2VzrT2dmeG+5v&#10;37E5vn1rffWapYGRfKbDNeKkdu03tR1d2TvWDt21bnjzquGhrt6uju6unj49btecamDUA03Bd5y3&#10;cGLjG7Qt2gAJkQvgJhUCFQbQwyKLcagGJC5iBhHXCo8rMJdF4oiFtr127qeopZEFIgtEFogsEFkg&#10;skBkgZfBAio7F1Pe8IiSXhU2USXWisfFj0r0r5CLQoiy3SbfbBZBaa6jHRjY1YPaoLXsXrt668jI&#10;cHtbpZSfK+YbhqXh2hVL1u1YuiPTM6IEssOrhnp7erv7ejt6utvbcpQmIgHOCEoGL+L7T0Ar0lkh&#10;JBABA3hRNAysCJwVcpR1BLuf//znmfRHO4tT2sDAANiRckRWmz97tjg35xULWrMB3rST6Vx7dzyW&#10;qGZyEKPlSmVucYmss7OzM6RkqFVrrqsEr+JqFoJUzgXIBmpTOOBeYL2EgIWLpXoSF0wEuxzIQrUB&#10;5Ww5cOAA+8D4btq0SUQR1+YSMdDX5nWPWh1ZILJAZIHIApEFXlILmEypA2FhWG+55Zabb74Z2QCk&#10;I9PrAEEBi4AzKFKRsQJVh0fIbzWC8/6mjRs3b9q8cdMmkmmtXbd+17YtW7dt7untKOYXlian3WKN&#10;qLHrVg0aqwaH149uuG7bdXt279y5a8P69QPDQ32D/cRWFcZXsgZQMpwrQlh4UPAo2bmoAz/JLLyQ&#10;mgIfpVZ8Q5R+5jOfwbmK0LY33HADVQK/Ug6lUfJAV+/I2jXUbgjyuOYGxXrCsHKJ+JRhgjor9bqn&#10;BbFEIh6LZzPZPmIr9PRhBJoPWqUQ+FRcvoD1QHwoWGwi8QeECcYmnCL0TsM+kp0BE7EAZGGIiUjA&#10;/uRoiIJqvaR3cFR4ZIHIApEFIgtEFogscA1aQP/RH/3Rf/iHfyBH17vf/W50ohISFcUqck8WYKVg&#10;R74BlOC2TFtOSQ7iCRXolcBYBChQTKSfM4LBbKKrnC8/8NDiA4/VF/Ld69dd99pXlV55R9DVtmDr&#10;RdeLW0nT9ZUHFUmzSio0FVPwIFGhMJnB/9a3vnXvvfcSjuA973kPUFKoX1AjAJFZe5BiGLuKOuB3&#10;9Ud/9EewtjCdd911F3CTSrKP0KVZ8oL5jbZayTh89Mznvnz60ScTHdnhHVsmd+5K9fQUdYNP07KK&#10;5TIxsQzf020Vs1Zy4Up4AaGfJUsZppDYsRKFQMI1KE66JcMIiWTQMxCWChB768///M9p6Yc+9KG3&#10;vvWtIOAwPNm1dpNFLOy1dsWj9kYWiCwQWSCyQGSBl8EC+g//8A9/4hOfYLL7fe97H9hRgmqBXIFf&#10;Ml0OaINTFAISHFZvNhQNaZjEdxWxgYS+gntsy8SG4+bA/JL91JHZx570A2/T3p0d7/rRemfum2dO&#10;fvGRx4qlety0yP3acOvoaSWalWgJ+OakRNSiApCge/bsASYK+cqpQYqcQvAigBLsyJ/Ayocffpij&#10;kKjiN8ZkvShohTMGLluW1qa5vUuF5NFT1vhkb1t6dONq78abs0ND84Yx4bgVy3Z1hZ7B4pmciuFF&#10;S8VlTUINSC5ZFAss/ET5VIkTiVpAIhXwJ7AVRlY0GMIcQyd/4AMfILzuBz/4wR/6oR8CwtKcl+Fy&#10;XoGniCDsFXhRoipFFogsEFkgskBkgavdAucgLPLT97///UzfQx9KnCnApQRkFT8qtgiuBcmpBF1E&#10;VHWdwA9gIEU0azOXbuvDbZnNVqx7Ym7q2/dNHj7ApPrIXW/QRoc+dmDfn3/mszOFKlP0lql7gWsE&#10;Co+u1LZSiPhFsTCJH0pgxcSiQA1JWcHW+GCxHdYT7AhUkmgGEsTADwxOZDTqHbXGBt3YYBijydhA&#10;eya7Zl3ftq2Vrs6TnnemVl9sOpCtMTvGGShfICyHi3uZnIWzcwpgqGQUk2RjobgCOIvqgF8lXoEo&#10;H8Div/zLv/zUU0/93u/9HiwsEoWr/UZ5wfWPIOwLNl10YGSByAKRBSILRBaILHAxC+jveMc7Pvax&#10;jyEn/Vf/6l+9/vWvhwRlZh8YJwhSsKM44EtIVEk2qwhaZt3JFguEtVoT68msrQftdqxf1/uAuvv3&#10;H//mN5bHTvcPjMS3bf74yWN/df8Dif6hG266Mdee0XRf12JgTQngJWwrGgaEsKRyhVK97bbbwIuS&#10;BEvyYMFurgx0Rd1QwRIDC8yNnJdQrxJZVurMCsID3fNry0W92ehPWN3VUmp6Ml0obu7q7tm+Tduw&#10;bqYtd6LpjJerDR+YTjKvkqgIOBxeVkCq5FxgHYQqEFYMwrekGWML5KtE5pK8XBTCdvJ4vfe97330&#10;0Ud///d/H54bXjkSEkQPYWSByAKRBSILRBaILBBZ4HJZQH/729/+yU9+Egj4W7/1W29+85slnhT4&#10;j28hFMFeQsQKdBO3fUXQGjCdKt6VSgJrmb4b2IFuOa5drfbqfnp+7szXv3b6oYeypYa5ZdOnp8a/&#10;OjV125vf9u6f+amRNcOa4TtN5RQlE/QS+X/fvn133333pz71qTe96U1QwsQBAEmLsxdnFwpW4Cnf&#10;IEvCuP7qr/7q0aNHf+zHfgxF7/DwsEgd+JUKa4FbWyovTi84gWOZzvz+J8bv/lLj4JEbrFh6/Vpj&#10;29bmxvULudyiYXpWHCDtVhpyChG5SmQxFjaKvFVUE2Ed2ELdREggEWFD0jqEsI899hgQ9m1vexsQ&#10;9nJdsKuunIiFveouWVThyAKRBSILRBaILHDlW0DRn8IsArxkFl48mcIgVsI4qrxcrXioEjpKLXaM&#10;ZLOWppvM2bs+ubFcP1iolBdj2hnbn25Pdd54Y+fOPY1Gvnb0aN+pqe0Vj+BSa9YQoWBwCGf/0dU4&#10;bA2T/mD1aGdP9+DAwOrBobYYqtQEZ5G8A+zAChwn6wS3AsuyzqQ86yI/5Zt68enr6xkYIKRA9/Dw&#10;Kj6rV4+sWrt+/a4diHG7hwd7V42ke4bH6tYJP3M835g6vaQfX+wdL402jEEyihmWqsHwSNfgql51&#10;wiHqtloF0urr7GpHaAvDKo5lksOMkxL6gEX0A5KDV/Ari2heRQ7BRsD0c2RnuPLvj6iGkQUiC0QW&#10;iCwQWSCyQGSBK9AC59K3Kv+neByceg6dthCb0JkS4V8ITvaGNBWlAWIB+YZJVdmq8suVUkl5fqE3&#10;8FwvZmUGekev27Z601Y9Ea80ysmEnoppTPD7DU+DqyUWK0u9Ro7XAvEPSqVKrdZwlfaUeAjoGcga&#10;wDesMOUzvy+U8EpKT2AinmDwwyqtl+eFmWxbuwXAc0WUZtKxVNKzzYLTWGhU6rn2mm1NTIxNHNqn&#10;zU61OU2tVl8ulMg8BsGrB8h8nUazQWnQubqmkt+KY5kEIpD4WZJvVnjZ82p1BV7jqEqRBSILRBaI&#10;LBBZILJAZIHvMwuci7e6EpxJwtVwclyEBGFoAmCiwFbEBqyEcLbZqIE/0cy6jldoNJY912nLtG1e&#10;v/GO1yQG+zXTH+lIb2rP9hgWsQLcIEaMA9cHJuogTXCob+iaZRDZKlSUhqoASa+w0u6iFhCFLjCT&#10;f1oyh5aTWQttKzZUw52L3LDZnt7ejv6+RFdHLWkXY4Yzurprx/ZELrF86mjj0IHs4mK81mrR4mKj&#10;VEJCUS6WCiByQHVRtVEQvEgpBMSLrcSdKwybINW7ZgWv32dPRdScyAKRBSILRBaILBBZ4Aq3gEoT&#10;IMmuhFaEX5T5esm5xXQ5f7JRBAaC5wS2SvApCQLAUq3ColYCX/lmEZ7AR97a05XdtMF87at69u4e&#10;Gh5ERbDBC1IO6NPMK75TsaQED4D8TaE1zaTiqYQdVxGpxIFMwKKIcUWGe56qUs7bmrPX1DnhSqkk&#10;rmatnQ1NfUOcZonVmutI9XZr7VmvI2ts2LT5B+7ccusNSUsrHzsan57tN8yuZLI9Fk/Ds+rAaYWP&#10;gew00216gHVayp+ST0EWdhDSWowmFYvw6xV+r0fViywQWSCyQGSByAKRBb5vLHBOCxu2B3ym4qQC&#10;6VoolmxVxLdiQYGK7lPgrIT0FzJSdmZjIhPH66mjrZ3EVn39Qx2DQ/G+fmNoSLtu6/Crb9++a3d3&#10;03efPqIdOqoV877pxZiCb4U5gDtlMt4y+dI8RaSecx2TuAdCACv3rBXLSrDYWgd3PsOC8qeCoABK&#10;Ag04/MMvgFmwOdENmol4MNjfuWfnyKte0bNxY7lQLp0629Vo7uzr2jw8PEIbVYYt9Ljn8uuSu4tm&#10;0kb0r7RdwsGqxiZILvYdFjbE1hGK/b55MKKGRBaILBBZILJAZIHIAleyBc652Ic8YgjCVAquFpAF&#10;vIpbFSECRp9ZWCcCABvDZf2WDWvXr11HjqzhNaPDo70DQ3a2XUulG+1d2R07BrZuZbL+5ONPzD70&#10;oHbq+IAdpK1YXCccgG+4ng53C+0K3FTaViU/FeWA0LGh2HTlSkjKtvCq2lPh3JaEAGysICxfCr36&#10;AFj+Na2YrxsOn4TtD/Tqe64feu1dRufA2aNnKsePrze8datWrRtaNdzfB/Pc3tne1tHe0dHV063a&#10;DoKXZgLo8STDJggtBMRHrlpX8s0d1S2yQGSByAKRBSILRBb4frXAd1hYmbIPZaaywkZ4WRhHQBuk&#10;LHgO8Lp69eq1rQW8ysKfLAPDg4NDA/2EBujo7Gnv6sh2xBNZzYprelxL5grJxJlG+dTsxOkD+2Ye&#10;ekA7ccLwg4Rupu14Jp7gO2GRT8tOtIK/iuM/55VIXqGQ4LxrIHVDZCC+VvINNYocQEFY/rMMIn6B&#10;X2lk3CLpgIWLl24FtXRSGx3tu+OuNa94nW4mFg4dahzenzKMge7uNaMtcD4ysnbdOgXIR9eAXGm1&#10;IFf0wcJAS3SCZ+PXKIDU9+tzErUrskBkgcgCkQUiC0QWuKIsoGCiVOg8l38BjrIIlASxMYHOlDpI&#10;TuL5i7RAcqumE2zOWqm0boE+FfHZ4kfNuK9Va+5EtTLmVBc1b2Zm4tSDD+Tve8CtVDXXA7Nm0CHE&#10;yexlk0jANhT6lMBVcMChYuE8selKpCgSVYJ+wYgmWvEURFQQ6glgYYGwlmEZbPL8ZMJuWMaiZunr&#10;N2+/464Nm7Y1l/PjTz66NDcHZZvJIp1VTWspgVUYLxZBriKBDW0SodUr6j6OKhNZILJAZIHIApEF&#10;IgtcUxZQMaFosKcFjh6Qj6up61UtqJG4YMUijKNguGeDXdmY0hJaYHm655Kgii8gr9pVo6ggpeU9&#10;f8yJ1wc2VIJE9YlHE1/8e+sbXzVPHzLHT5qHDsfOnHDnT2pLRweWTqx1l1ZVxvUTj7TPH01P7m+b&#10;O2KdeoyPN/mEMX9Qnz+gzR/QZ/drhePB9FPd7uS66sxQcSJ2+knt7FPW/GF35unG/P7a/NPu8tHK&#10;zD4vfyBY2GcWT6ZOPz5Sn+2tz2byZ9Mnn+7Kn9YWD2gbtdWvHOrL+ZV7Hyh/9u+0s6e0RM5L96St&#10;bBJ/Ldt2Yyr/wkq0utKj67wbZWV0LfF+E6c0RRW3KO1oiSwQWSCyQGSByAKRBSILRBa4LBbQ3/n2&#10;H/74Jz+xe9fuP/zQh974g29ScgLl/4Qy9dLKDyMJhOpVgbxNTStNjv3Fn/ybe/72H950/c272tub&#10;R5/qD6qxrdsSPe2BqVdLpRqe/wmTcLCTJ08fOznNpP0Ne/eiXiCoVSadphAlKkBnAKbE9wtEqAU4&#10;WuUL+W9981vuYnXDpnXrNq6Pp5NNonSBtNHRtgJ1wbkS0NWrN7PJ1NL8wmMPPULY2jVr14xu2miz&#10;c73eGfixmdnaoSP6QmFi++Ytb//xwbf8mL9qNWg+HlNMsqeZ+JyFhvhumFdBq7Ozs+973/uefPLJ&#10;3/zN33znO98JXR0OAC7NrFf/3t+N0a7+VkYtiCwQWSCyQGSByAKRBV5WC+jveOvbP/XpT+7eufsP&#10;//AP3/CmN4EWlQIAdUHsXLqpS62OQNjwqKarOeXl//wnf/SJv/qbn/uht//ItusqD3yj/PSjc7NT&#10;uZieyRmNeJNAWzZ4UVG2ZsYyHNeJ2TECETgOycCIk4WUIQhsFTaLQF4EvmLxXD+RjJMIwXDPMZwt&#10;5K1433MOXgERu0iCq7tOYFtsDZoNLZuNEbzW0bQGOwdaytK7yelQa9YXtaOBNnDDbTve/Yv2nT8Q&#10;tCdLpKU1bKOpx+3EJUFYdsYCU1NTv/iLv0jKXIGw5PG6ZonYCMJe6hMU7R9ZILJAZIHIApEFIgs8&#10;rwX0d/3oOz/+sY/v2rXrjz70oTe84Y3PAEAfOvOCB18MkUhwWTlk5T6Bq9UalT/4w9/7yN/+7W/9&#10;7C/8i9fc6Xz17pOf+0T5xHRnyh+8rkO/LuHnnCRAVTOKCTtnVFW2rWYTJAoAFf8yQCzF4q5FajAC&#10;ebGdtF6spJJJfnAc4nV5Bs5drbhcCkO3cKQKE0t7FK+sNsHiEkPAbdarjYaBdxfZXx0PNzJb08uF&#10;4vi36stOcvC2H17/s+/VbtxZAylrsUSA19n5IWmfF5NhisnJyfe+971PP/30b//2bwNhEdeGGWif&#10;95J8n+3wvOb6Pmtv1JzIApEFIgtEFogsEFngZbCAuWn7lkMHD/YO9r32rjtxw/fE+wk8yH8XWp6D&#10;TRSwch5kCRytXK99+d5vHDh24tabbrllw0Zzdqpy+njz7LQV89I72xOv69dvTJqbAn1L4G317HWB&#10;tckK1mn2ZtvaEtM3GLEtscT2pL5Oj22OxbfE49uTNlu2JeLbktpaTdtssj9brE2mvcGyNsfUZ0vc&#10;2kqZlrXRsrbG1Qobt8W9Nb6x2Ypvjic5fFMivs6y1sXMTUlrS7avnlhcLsxM5nUr3TG4ym5vdz0z&#10;qBtm7DuObivVrhezg0RUgED+0pe+ND09fdttt23fvh3XtGsWyV2zDX8Znt7oFJEFIgtEFogsEFng&#10;mrWA4RTLuq/FdIOYAEy3AzhczXdac/IXY2EvCG0viF8VdUpMrVQilUgSbQBGVovFtLa0a3q5lKd3&#10;+jPBbNHK22tsbbeh7a2a180b1+va7iC2x7D26OYePbbX4FvbFdh7DYP1m21tl6ftcPS9hrbH0Hd6&#10;xnWesSswdvn6Tl/b7WvXB+p7R1O7ztF2etr1Gn/yKx/tOk/b7hg7KdbQdrjatrrBT7s1badu3RA3&#10;fnBg4PbOcjD25Fc/MXbP3dr0TELTbWKCtZZnm+JiRoDoZWdJPAvMlaQM1ywFe80+V9dswyUw35Wz&#10;XLMXImp4ZIHIApEFvu8tYN6+cfvZ48dH+gZu3rN3sH+g2aiTIavZbDgNvi+wNC6yPHtXmEg2IjRd&#10;Xl544FvfHjt2eu/6LXv6e83pUxMHH21ry2e39ow3SqXqYldP2uzRtVTF04q6WfeCkm41fKPq6xXd&#10;aARGxQmKmt3QjJqvlVn3DLZXvaDo6GXDqrNnYNQ0q8En4HCr4lo1zWZLTbccjV/Nqm42A71CUbrp&#10;6kYtMMt8dPaxOYTDK3pn3IgbxdnS/Ik5eOOBzi6zs4M0uGUs8cyyso0XswN3DDlp5+bmYGGXl5dv&#10;v/32rVu3EiPs+/5Oeo4xzzXb9qjh33MLRJMA3/NLEFUgskBkgcgCL5EF9D/96ff+1d/8jZVK3PH6&#10;uwbXjORrFVcPak5TYwb9QsvFXgmyPUyIwLpscU0XWvLBb9538sDx11y359aetvW16fblsZ07U203&#10;Xf/kg/dNjS3tfFNH9w92xzfX9WBWi0EBB+heNd/D8SoWb1UCNWuLCVVBbFG1GtTNb7qupRy22FH9&#10;pHMEpyMXFzuocysRKy5pDiBWJzsXwb0IHdZK20VIA11zA81nVR1qepreCDK5uf7iPd7Bj47npxPJ&#10;zXuX127Ax2t8+TsU7HfzOiRsAnnIKPQjH/kI5Osf//Efv+Md7yAzwkt0/a78Yr8bo135rYhq+F1a&#10;4EpzW4xuv+/ywkW7RRaILBBZ4KqzgP7xn3v/Jz/1t8XmspdJz3lxL9He8PyY6UFvkrJVuUa1/Lpc&#10;hRNJCGvo4MtnlpWvq3/iwrUiDCrcZiUAF9edUmNUi22qVW9Ne9ty2g0/sb3vLT2nTh069I+TXWX7&#10;5nd262+IVzvdeGJChUIgmoCCq6SZterNWiIJUL1IlK9LDP6lki5ccHE0L+gJ5rvnPj01+/HCwrj2&#10;qJN5XE9NNfSmZ1cCvZ7wmwkXTtbykm2xjppbvGAx2ATkCoqt1+s7duz4uZ/7uTe/+c2kSbjSXu0v&#10;25165WMIieDLVUPHzIpIQWQqXFZogvzJPuF1lI3hnuFP4Q5hCUhKzhvg8WfDb2pOEDNj/IpwhygZ&#10;hL5Qd/wz9zMjsJa0nHGbG3iOb6shJWWGWZcl5LAoVZ69XKrZKYdDVlZVGkJSDzkp6/KrtIstGEoS&#10;o6gmtBKgSF7oK2q5VDtcUZWPKhNZILJAZIHIAs9hAf2L7/nVr3zy7/RmoW14VbN/xFs1uqShWfVN&#10;K+byRm959HM8UQJ4m5LDlTfYcxt0pXiU9Zhul/3aI08/cfLAsTvWbn5dT9fa8lRmaWzdD/auf+/q&#10;mjt26O/HSvcHIzuSw+/I2DfaWqoc+CVdhaXlvEnAbODXdYP39EWw5+WCsDTQaNOqg9rjzdnPjT/1&#10;zea+Ka3SuTZYt8tPty+bVslwjKRvkJ+rrut+IlCBuS6wCLCQVz55d1/96ldff/315PeKIOyV+Rwi&#10;dwGKnZsxcN1KpQIUQyXC9UI3wrqCm60/SU3Ht4C2UAktjQrR6rPbKCU8G8J65KbDYVBHGx7TmkZC&#10;S7Ql2xOkqHO0Euoarda0Xd9C9OKRFpngxBX3n5QjN1gIo188hJVWSDlS2/CbhgNkU6mUIFQCNst5&#10;+Za8fSuR65V2n0cQ9sp87qJaRRaILBBZ4MVbQP/mb35w3yc/0ZZfXLthXd9rX915111LnV1LnpdS&#10;hJRiPmFm1JtbYku18gpccJFXWvgKDNdN3yz71f/+F//r7k994ed/4M0/f+Me++BD4w/cnbyhtOM3&#10;NmrD84tfmj/zf2ulBW3oB2Prf7xdGyDFV6GhVUwbGUDcUOljgdJNPbhwkK/nQ9TnV/ZCrllqH2Bn&#10;4Nl6s1vLtzUeq9z/D+Onn9BWde3Z+M9/KbFu43Jb+7xTi1ueClvbDOqunrQVV/fsRcXtesaFi7c+&#10;SQ2y2SxtuGY9uq4iDLF///4vf/nLp06d4goy/Ojs7BSIxlVmRa6sNEf4yJVNC4PKrUS3rMv2kLyU&#10;x0T9ScBiglfosbifjNfi2Uo6V0slm7Gcnp1qzi2mCqWOesHI14MKMeRiDB3tOLcQYFHcBCXRMSsX&#10;Iz4v1ezCIkuZ0kBZFhcXz5w5MzExsXbt2rvuuuuWW24hm/TK217gu2TuwD5X2n1+qXZ48V1qVEJk&#10;gcgCkQUiC7w8FtBPfvaTM1/6qv3UAbtRG3jVrX0//8+0jZurZiwlUPUZ6lP+UrFaL7VevuYY3gf/&#10;+EMf/t9//evv/In333Vn8NBXnvjsh+0bJrb9yy3e+uXYKS//YX3flxa8AXfPu7Jtt+e0Pq1uzLi6&#10;l1CJFtQZAdAXg56XWp2L7W+giIVXbSZNu0dbSB35/PzMF+qd86tW/ex7uu54nbZ+c00x0E5CJS8j&#10;aMNFAGyr9HDWVVmstVzL79Erv+3h9cID70Mf+tBDDz0EWgWrvfGNbwSuIQjBG499VKaNlpZAPRYr&#10;bscQ87ExhLbherglBIjnsK9OSjpm3pMxJ5FcjNsntPq+YnOs1m8NLiQL9Q2+t9VYyi1XzVIqaWcS&#10;CYIgUysYUMl4LFiTRWQPL365GIRdWFi4++67P/axj3HSt7zlLT/5kz/52te+llkFMYIg1/AmB8Je&#10;rvq8+BZJCVf+7Xe5WhqVE1kgskBkgWvNAno5fzZ26FTtK99++nOfK1r+9h99Z/8bflAfWosEFuYQ&#10;8avygFJ87Dm6MxQSrORcV1rtvHcGcG+5XvyDP/2jv/3ff/3+N7/j1+96rf70/Qfv/sfY7ZNbfmln&#10;dU2xvRxoj2ZPfHzqyNHFnlF9+7sz6Rt6g7bZkl5OoYRtRffC7+qiGtbLdMU4j+UqCUUQTwd+Z/1A&#10;bOETxbkvzs8O7t75lh8bfuO7tL5hHywNzlVZv2xd1ekCS0iShSydcFRX2gTrZTLb8xdz5WMINcnQ&#10;Ilm//vWv/9mf/dm9995LTImdO3f+2q/92h133EH9QWZyEUOJiIC2lWwo4DJkLkN4By4UxBniPLkN&#10;2MJN1PBdO5aMN+Lp6bj7UGPsk8fnH50Z0tbUepv2TanMHR3eJt/prJtZnBqtuJUQLj9EjWJ6wd/P&#10;Xl6Y2cO7NOSSEVF89rOf/a//9b+C7JETvOENbyBzMiiWmggnLZg+bNeVdp+/MDs8/20d7RFZILJA&#10;ZIHIAt9rC5i/8a8/kOrrj6fT02fHzhw9XCkU27Id7UOr3XjMRCP4jCeKQpAyhdrSAQq3FDJMK8mn&#10;8OUnK07DWSguffO+bx94av/mgVVbuzr12fHSxEl3pDhyy3DQTpSAppkyU7ZXmCktHdE6c0G2s13v&#10;sDSriuZOBRDwcSlTQlxd1eCl+qCbAB6gwSUhrmvWUrlsux6r5fOHn5rRnHpXpjfeO6In4j78lxaA&#10;YQ2jlej2WYsAFOHJotenWON7fZM/1/kBrwI9IVlhHPP5PMhstrXANQJk16xZw09cTfJT8C0gUpaV&#10;F1/QqmwM7wEZuoSobiXc5P5hbsG2zJhjWnXLmLJqT1WdMbej0kdEDTNuZbvSHcPZ3KpMui1jJI10&#10;QrGwIV6Up48/2XhZFiktLDBsDrAVQI9EGOMQKm5mZqavr49sHRhHAL2Ae+pzZc42XOG335X8aER1&#10;iywQWSCywBVuAfODv/nbdiylpdK25zcnp/MnTuuOP9Q/0Fg10HpNm3h0iewOpgVhIBB2ZZPOe0Os&#10;pKbESdltuovF5W/ff++RA4d3jq7dPdBvLkwWx0/5o6WhPVm7u+AaFStet9q1eEV3TnhmXo+lkrHB&#10;nJWNa76leSnNT2pWRnP5M3GBT5DULulzwUL8hKHSOiQ1zzIR3QYoDnNasjeTSrunFyszy3o51tM7&#10;qvX3enEb7ABfCz4NqbiVKwCgELiEukBhzq7N5QrHEILABHSSTQ3kioKZhZgSx48fB8CNjo6yA65d&#10;bAHJcX3D8MBAWxa2sIQr/Coxg1lhIzqElSGE+VO2O65eqVWcZr22VIktmNa4mT9U9haM9kYvPG21&#10;QSzkeq4np/Xrek7dj76Dd6UnZ6SEULR6Me3pCzC7IPIQf8ufxDYGtmKQtra2+fn5qakpEG1XVxfI&#10;HjcvLCPp6DhKSNkXcN6X9Lm40urzkjY2KjyyQGSByALXlAXMf/3Bf0MsVS2RzGbSHfOLs0/tLxWK&#10;Hd1dsb17VIopwqmemyVUIlDe98JBCQn0bA7yHGxtvdHlVd2oNZZK+W8/cN/xw8du2brj1jWrY0sz&#10;pcmT2hqnf3vT6JsPDKdmN2MZLV1J2aet8cerZbOWHs1aWcMpN0hK4NaNekPHJdutBc/+eFXNqwbf&#10;/eeChbCxXksF5bhbtnQv4zZijWXDqGebWttI0R8/OF+YbrQNrI+PrKrl8K4xrSYixAuj0pCfC4ER&#10;Nokg7BX7UK2kEk+cOHH06FGC+G7btg189sADD5RKpS1btuDahU4ACIvvlNz55zGgbBdfK1mRHViX&#10;JG3Ckq7kOFuq1nSgeYyWmvmKvqT5E9rykbK3bHR6fYER5CuLZTef6LETg2mtTXOTvttQ4RFkEb4z&#10;JEovaNtLhW7n7R/+yVM8Pj6OSyJGoEWnT58eGxtjIwHjcFVkSzgGoBpXmi/XlT8JcMU+F1HFIgtE&#10;FogscOVbwPytP/p123FgW7Vcpp7OaHV/5siBoDLTMzia7MxpiRhJDpScwDdMyxBnFvGGltcDLzCF&#10;UxsN1oWLYh2qSZZarebVnYX84oOPPHjy6Im9Gza/YuOGVHlx/tTh5vDS6tuGtE5yDNQT0Kh+ys9k&#10;qkOWM1PMT/vJw1b743rj3vrsg8b8A27l25Xy/c3S/V7pPr94X1C+Lyjd75cf8PgUv5Us3Wu++I/z&#10;Ta/0bbd4n1e536h8I6h923EfrdYem4s/1rAW/fRksX9+2e5JGqOdlXg26cZ1v6lUDT5hjwyiNRCE&#10;wMLfyyOJwrmpc0Ebgniu/PvgpavhpWKpl64mz1GyXCNiERw+fJgKv/KVr8SRiwAF/AkRizM+vKMa&#10;v61Y+BMAxz0PQ7lSXcBGDgEBg3qBqgJkQ3oyHP453DRwtEvloKy7i2YwazeP1czpZsrLxRpGd7M9&#10;uRyvLzYSbSlztVlPamkv5tbrnu7E7XhCSyfMhJG0GmaDoHXPHkmyJXxCw1bLXIE8s+eZ4tnka7gD&#10;jzOYlUOAsOSZA85iFqhZXNyQEwBtBcIKFwu0vdJQ7FVx+31P7vnopC+nBVqJdFoTmBIuUi1EinQ8&#10;FfbZUdtQy/F4Sgof3q7X9Evj5bwy0bmubguYv/OB3zR4B5kWCawS8Vjaby5NnJ07PbboNPp6umI9&#10;Pbodg0YkowFPmOG7BNYSqlWJBJ6ZQgW5wlfJnClkFevFYpEJRyAsSbTQwj78+GNnT525ecuO29av&#10;tZem508c9NHC3tCldVZdt0rJlK1rmbiT6Jp1vLMN5+lK/VCxNlOv56vlqXp9yvXGvea425xwnImm&#10;M9nkuznJutOcrjiX5TNVa0zX6lN1d7bSmKw0JyveTLF6tpykDSWvXHaX6m6FGEiD/ZmBwSCuIhMA&#10;TpWywlCrNEBB/JZ3ePjWDBnZq/seeXG1vyowhFQSihEiFhCGeGDz5s3cwE8++eTJkyehGzdu3AiK&#10;5d6Wm18wq7hw8S3qkRBKhutyM0jhgiBDMUC9NUPRrNb0pmGRuyOfdE41jMUg5WRNT7fJIGf49Vit&#10;2eHYvalEG/odv6E1XMtlYoToGSpGc0wFjGXUJFUKpQUr8ejKSyc1uZi71cUuE0YAtnLU4ODg8PAw&#10;FsAggNqlpSWkBdDV4HUxCBW40sIRrHwYX9xdHB0dWeBFWUDwq3KkUE8gzyxzKWzB19M21IcnWvUV&#10;voq909r3ivYgeFGmiA6OLHAZLWD+7u/9lo8TU9M1eaIIrd6V8fOF2aeOFCdP93R2tvX3G7mcEWN6&#10;FLcqX6tViWy+ErwKihWXbXlDK8hXKvHmg5JR8jhfXyouPfrk4xNnxoGwt65bYy9OzbUg7PDeHq2r&#10;Fmg1HbVtAM2bNrSkWS7pp7Vgn2ctaZ298b5Nfd1rUt2jRk93snsg0frEewbjfKuPWjG6B+wX/+kc&#10;sDoHjI5BvXuV3dXPJ94zkGvrtJNao17TKr617FsLi8sZ3W4f6K/35vC4Adg7JC1THLUBD6uZJGAA&#10;6H8HsqyEL1cFkruMN1ZY1JXf8LCGBEA9duwYAHRoaAitJ8iVLUeOHAGc8Se4VqL6S/gCQaVhM8Fw&#10;crll3BLKSMLdBGiKUpbBXrFadRsN8hvApqa9XKqYbhyve7PNjJMhMHIssJj7qLjVfLOgJYxsNu11&#10;kykr8GKOy53GaRVidQxbcxqhvkAJDKQ+4Y0Xnv15r8LFdqC2k5OTVBgEPzAwgMqC0ekTTzyBKBZr&#10;bNq0adWqVeE8wxXowvi8DX8p7vmozMgC51tA+ZIoEKsyXCrfZPXWUJiVFwj51Fucqwq/rlIJtTBs&#10;BGGjeyiywHdhAfN3f+e3SG7pNRyjgSe+Z3Wl23CHniqVnnrErTfiqXS6rxdPfIcZczW94Xu6ysMp&#10;KDZ8ecqriy3gV8ArVI0E0VRPoxfMF5Yee/LxybGJGzdtuWn1iLU4PX/ykDZcGdrbBYQ1jBpTKJBI&#10;JmmK6tbCwlT5oNs8bmtWMrazI/6qQfO2Tn1nzN7umtcZ5nW6uVMzd+pqhT93mOaOpLkjfjk+Ceu6&#10;uH2dZe2KW9tj5raUtiNrbojphl3IVxupwa5NO82yq52aRtaY3DBoJttpXhNaGtUjBCyWMTxyhlr+&#10;uRDxGAf7X+MqgquLBgOwwsJSZxhHkBmz5NzYbDl48CBT56A3qFlwm9CNonMVzAoTKagxRLErRy/n&#10;CcRFI16u15AXJO14e6qj3ehMFhLlw+XGRCXntdmkxvOVagddTqlaIqlHh9XurtbjuFzG3IZf50HE&#10;6RDZTtOp80CKsEfGkIJZRX4tW1bi2ufoEC4G9agqaJUnGmv09va2t7djAfze4GJ52Ckcm0DHSlID&#10;7vkr7YaPIOx38RaIdnlZLKCmTkCmvEbP5bzkX8ArDI6Ct4YkPTnnWvqyVCg6SWSBq94C5m/8xv+D&#10;nwgULCRSxfAc20wm27oaln7s0PTUTKAbAyPDWjpZcXhf8ZoiSJZyixbmVYCseEmz4K8N/8rbTjSg&#10;asjp+8Xl4szCzOP7npwan7xh45YbRoYREiycPGSMVgev79C6iQpb49FWkaqIFYCmYLbo7tOCccPL&#10;WbUhN77ZtHfHaxvq9oipDZv6sK7JZ8jUVlnqM+Jqw8GL/3hDRjDsO8NOsCrwhzR9yNZXxRrdvpX3&#10;jp6pOOm1O+54S5uRWnr8QHFhIbeqNzYwYsRt2kniXXCumvlRue4ZBagXuZgIIwg5d9XfJi+iAVdR&#10;84GwRCGgwrCwaGG5jmBZaMjHH38cdpagWrt37yaYlIzcQm8qwW3SzBDCisFAeCvFNuGQT+FK0yDw&#10;RjaZ6kh3ZoKMsaiVD1bqE5V2r53RGzntiFPcwqme7wZ2Ld4Y9JJpK5aLO0GTcpXwujXtqORzK3Jn&#10;CJwVXQHfK3niEM6urGpYz4tdJkakQFiK6u7uBqoi7eWbolDEorsgzNa6deugqMUaIXB/EffLZT70&#10;Krr9LnPLo+KuNAucA67MVfJqUOEhEcgG3ky1tuz7rmXHW7oCoX08ONorrfpRfSILXIEWAML+RqMK&#10;rwPLGtQDz2m4WSulG/FcpXjy7Nni0nJPWzbZ3UGK9KqulxxSvX4nso9Mico3lAwQlgWSaaWiYHF2&#10;YWZp7ulDBxZm5vdu2LJnaBUQdvHkYXN1ZWBXe9BZcrUGaa8AgjiUabWkfaDu7XeMoq93mctepVJe&#10;auv1E2uTjr0YGNXAKAV6ScPpTKv6es3X64HmBhpy+Bf7QWwfaE1PQ9jQxFUc6svwrVqlsTCxdOoo&#10;FPG6ta98WyzXtnD65NTZM0QK69u0Scul7VQCdbDmaEGj6fquozm6a0o0BkE2wtVdgRf+ZavSVYQh&#10;gLCQi0CxkZERJs25gsRABYOCa+EdsRiKWEAtnkxykwsFyzfr56FYGb+tVI0LoAwxbiydzCST6Xg8&#10;bWWsekybVRDWmSYKRrulYmgh3GFUafO/z41F9K1MkE0ltR4NPzGmRJSojoETXG0rs8F5pK+QsqE6&#10;VsCr1Oc8oBlenYtdJh5thARUHhJaQhDgqQa+F78uFLEg+/Xr1yOTFSL2ZbuvvssTXUW333fZomi3&#10;q9ICSoh3Ltc0vCsaNE3j9TJ39OinJyaOM9xsy3UbRlKNe3XNgwrhfRgtkQUiCzyfBczf+70PBLUG&#10;vA7BqWBDEw3kqIlGGhTrzi8vL42NNeZniY9q9Q8YdsrRcd3g9elLdMww7AAron8VCYFo/tio/qw1&#10;irXysVMnluYWdq/bQFxYtLALp4+Yo+XBvV16dw2BbYtPsk2tXaumvOPm8lQxyJrde1abllk4WrW8&#10;RnqgXe/OW1rDIFttS+lO0jDDx+PFN7zW94v+wJ6adByBg2+Z5UKl2lozHpTc8pnywmGcRzesu/H1&#10;2khvza7PzE3Pn51OpZPtne1aT5dv4SrueVVwheK+kOOH4mDJCCoQ55p9lV7hDV95aaAVCUoASsP7&#10;nhlzABloFQ0o6I2QqEQngI/EgQlRrETXEkSIigD8yvqzoaTAVsGO/MpuYewCMxFLxOyEZSeMlFW1&#10;tWmtsL/QmKxlmx0mqmrfapG6HIOPcuA13Uq9Sa68RHdM68Sbi8GWeh8yCUDc5hA9SwXC75BhDeGs&#10;SCAuuMPFBloMUGk13+BX7CBYGQiLBbAJ6BYilj8xi2SdvdKWK/z2u9LMFdXnJbMA7iJKAtt6+viq&#10;LZVOHz7+0COP/Y+z4ydSyfZVg5tMM+tJLALdNbTLkzj6JWtOVHBkgSvCAsqfOhMDj6X0uJ1OpTrt&#10;jGYnm1252M17t7/xB0bWr108fXr8sSe0M+NmuZGzUiHtJNPlYSB3ACt/yqua9zRUDa80Xnt8E3WI&#10;1zwb0Ryo0O5qN8/3lP8Tk/DEniUdEQEPEJMS7/2kYR+MaUd7Pe2Ggf69e2JBemqfM/7IYqB1B1qX&#10;prdpRlwxtniyGKlAzwa2d1k+muVoJlVq9SD0HmQvsNzA9DKOlvQ0s242gngwuqr9dTfldm+qNZtP&#10;fvme6UMHtVJRxcvlGB8wgY+4LXjlPEBzRVzqqBIXskA41S5UpRCr4DxuWu5hWEaI2J/6qZ96+9vf&#10;zj1833333X333aQ/4GZmHxmqyVNwXtkh8RniWjkkXBjsyE8teRzpQ/DsUsIcHiCPX865dyhOhjx1&#10;jK/Kh0vTT0wXjua1ohYzEgyONIPQBedo4JVnD/3JZOy0Ulcgt+UlLSs9NYVkpZa04s4773zHO94B&#10;+ToxMfH5z3+eGLr8hCkuqfBo58gC14wFzonrlHrA90u15WMnn7r/wbvPTj01M3+w4SzF4ioFpSzs&#10;cs2YJWpoZIEXZQHzAx/43WKjphO8kqlJ1yeTAMJY32m6ltGWzqYK5eKxM/W5fCKTiw/3N3NxvVqp&#10;1isFlXOy6pSreG8Vm+WiXtMIn9V6nfPihKFhelGWhB33jODYqePjp89u7Fu1tbMDIUFx4mRiqzOw&#10;K6d15GFhDYCsZuvNlJY3J/bPLJ5sZuIjXZt7jE21BXt68YzTNd7pDC6ks2v9eKxpLlhqzt9WCbL0&#10;iiKFLpR1VnltX8qH2RvlM4pEURFbxCpiJjgRNExvzDt52PWN7jW33FxbNVhND3bmBt38Yu74MbPq&#10;dLR1W719TjJWjSlZE049TStwXIcgZZZtxay4aVigk2tZS/AS0WArVZ4rn4AXfDoOJFYUmgEuFjxr&#10;f38/1GMIaiEamVJAFEueVUZ9N998s4RBFf5VlDNSjRA4Sg2VQod5w1ZsZVbUxwB86i1+3jB93fZs&#10;qxLXZ7TSgZIzUetxexgLtfZSZA2iWNu1Em7SdvVkIxEL4vGOmD6kBznXbwbJStK3mXg0TSIYBBKX&#10;h3TMBJts2mZipbqAmoRy1fM6DIG8PLmCUEMoL+thXFi0sJ2dnaFUgBWIaihYIjbg60ZiXqhrEC1H&#10;hazwlTD58ILvhxfVrUYHX7MWaDlrEWeg1RecewUpahWlmuHyYBL+pzA/fvjJL0we/7he/ebm+NZ0&#10;JtY3cmP/0Kt0nYB5Mo2i2J1r1oRRwyMLfPcWMN/4pjceP35sZgax37QkkJyamjx1+vTZs2Pu/Lwz&#10;NQMLOzs3XQn8kq9yxx8+wfTH8ZPj4xPTM2Nn2GtsYhq/r+m5CfJQzkiW+UJr4cUGieXWmsfHTu4/&#10;fGBuarbDiGWrFWN+IliezW4P+nHn6qwGWh3UCD2kO0m/ZM4dWyyOezE7Nri9J7UmnfL96uzS3HSx&#10;abr9g+16D+/0phvUjcDVTUdjut+8PANWmbdVUz2qD/FJ5UBiW6+uN88608edmLF6wy2vi69bl+no&#10;yrS1j6YSpSOHTy/MNSyzt78vlsul0plEKqHHYgnUjYRxSKVTiSSohfihyAtcx1NBC67J5SXCEILP&#10;nr28YBtTlGhhRUjApLlo1/hmC+gNPpL7/+mnn4adRf3JFmArCE8grDQzJF9lpVWZVpicZ+SqqsIK&#10;4hlEZCMigRVooFKrqiBscX+xOVXrcLqUDpvPM+8whASs8gYs1YsVq2r06lafGZDbC5W1aQRxz2fo&#10;Se5nxlBqGNaaBjEM1/lOjILzbCK8rLhghi5fUi+B4OE3ewLT4VnZjRkVUGzonsjOMsGCvgLcz/PO&#10;r2QyC+UEAuVDGP2Cr8uLPPAluv1eZK2iw79fLaAip0OnqtiKPD0QOjyPKPQ8zUd6xOPeXFo+fOjQ&#10;Z04e+0pSb64f3tKWzDRMN9O9ra9/rxqLMnTlMdY8tRItkQUiCzyfBUyw1le/+tWHH374wQcffOSR&#10;Rx586KGHH3rowQcfeuzJp/c99PDxp56cO3umUaswOizOz5949PEHDx979MknHj948OmjRw8cOHTk&#10;0JFjR44ePQgXcwSvbV5mLKwcOnQIbw+WIwcO8f/c0oJHXPZKvT52Jp6fbdMbnbvtXiBsBxEJgLBQ&#10;WYxRk0HFqk9XS5NKadC1KZNea8eylu25Y9PlxiGtvUNL9pgE0vRidXgn9cZtpDX7/Dnc52vyhX+/&#10;GIQtnq7NHPOahfb2vg2FQF8sVM1C3i0tNWenDx0/nl+Y74jHMrpRrVWnC6Wz+eX83Mz87Gy+kIeZ&#10;wsUNMSUTyC3Q8sLqddUfdYVjiBBjhRAWehQXe9y2JOyAePeDzyBiQbFPPfUUeln2IZiUuHyhjRGY&#10;u1I8EKI3BQ1buFVA7DOz/GhWNAusigbcj5mVmD6jFw8UnMmLQtiElazhN4nsOuaZOSPVnYq12UTC&#10;cwGrXtPxHdIcwMei0CFoOiQuETFCGH2eWEIgrCyCv8/DmuElY7skmGVPIDuyYGFhBZ4iJ8AClICG&#10;mAUpPCwsKFYKXFnm9/Ae+B6e+qp/dKMGXLoFpJ8PCCoQkO5EESHnZgOBsKa2uHD4iSf+7vixT2Ts&#10;wvY1O1Z3X+84i4v1Qiy3vn/gRtuMqfeEzCpGLOylGz864hq0gDk/N/fII48S/BIK6jRxMY+fOHny&#10;xKlTp8+MTx09chhqVWvWOtuyGcOojE/OHz7yAPtNjB8dnzh1dmxmZn5xbmFuenZ2ZpZ/4VxZFhcX&#10;IasUlzs5CX9z8vgJ8Gu+XKzmS2alkaiXu0g5ZHp9NyR6dwuERUiAFhAYm9Lxa1loFsbrOPR3bkml&#10;hxwj7aUy8ZIzrz1IbqKalbMyq1JGusFwVuX0chEgXB753cUgbHXCnTvuTB13J+brDxw59uihowcO&#10;HTh48Kn5sTMTkxPe8qLNq3t+7skDB7/66GOPHD329CMPEvh9/9NPnzh+vNF0CM+USCZEwH9tLlcL&#10;hqCe4s4FPCVQFOAMhlVIR1aAnoxGgHFMVjz66KPc2ET1x4cJGlJCT4T0pGBimUxvrVBCmLhLVhSc&#10;JeaF0l37ASysiZBg1igeLDpT9YuxsLAyMSMJNq3WKsTVyvSkjS6zodUdleC56alJCXWXuRCy6qOc&#10;wOR+CwGlAFn5DqsnW0QjGyLaENazGwA9hLDCwgqElcsKcAfusxta2LNnz1KVG264gQiyK3PqCpn9&#10;vbr5v4en/l41OTrv99ICMK6tcaRp2vh4BB6vKfgflOvl5aUjTz/16eOH787FKjdu371xZJdeS8wt&#10;nZgpLsTbNoyM3op7J8+JekBVntnv2SPzvbRedO7IApdoAbOntxsAedNNN73uda979R133HTjjXv2&#10;7Lnp5pt37t7L+s037t170w0b161N4nxdKHb6fnZ03fbrtq3dtml048Zdu3bv2rFz65atO3ftvP6G&#10;63l73XLLLbfeeivfiAVZWL/1xlu27dpBCoDlhaUdI2teuX791q5El+2ktwZ9u9q0zpKPKkCiEgUp&#10;vRarT5TnT6JB1Fbt6YmPeKZd1TK2YZdzp1LjMw3iBfStTpntzICSZJ5Z+qZywLocy0WFBFPB9JH6&#10;iadqB09Mfmv/4ceOndp35OATBx4/e2bMd5yBZNIuFU8fOXz/Y499HQj79IEjRw4+/dQ++OzDhw4n&#10;E4m9N9wAe3cubeDlqOdVV8ZVgSGkkkBYhAS4bQHLgGsQkGwHjQltyXZwLRiOQRyz58A19oGsZTu3&#10;r0BYIVkl7ICUuRIsrrx2TC4qCOtpdhBDC2s8H4Q1PAMyH31LtViplatmwkx1puw0CWc9FRy2lV5d&#10;fUPFoouF4W2liRN4KlSrQM/wO0S34QUKHb9CaQQ/oQAGm64UEqwsASMAWMHxYHqGwYxdCatHVgiU&#10;xIKJRSv8PdSCXxW331X3UEcVvpgFfLgVlYALfw2l/lF5uPDNdLWpmXv2P/2ZsRPf6m9P7N5w05qe&#10;HUaQbJSX5vMTi7Vitmfb6OpXqCB6KpI0XQP07bU6bRfdW5EFLsUC5uBAP9LNu+666y1vecurXv3q&#10;nbt2bd+27fo9e3Zu27Vz9651zJYOD+cI514qu4uLccddC2DdvXPH3us37di+edOWtevWrV63Zv22&#10;zVu3bN6+fft11123c+dOvnfs2ME3y95d14+sHR2bmjh76syNm7a+dvu2VZanFeZjG5z+Xe1aZ9lX&#10;QoJWdhItrVXt2lht7gT6Qm1oT29qteYaJSNO9iO/PWg7OVbIzzm5VJBpS1mpdtNCMQSDe3lGqxeD&#10;sJUTjdljzepSItezNjY00r56XVt/X0df55Yduzat37Br3dp4sz524mTddQfXrNm4fv2qLZtyuezc&#10;7Nzk5HT/YN+dd72urb0DT7lrVp5/hWOIUMbKUwMFK0G1gLAEIggxqCAwvkGr0OqsA2Hh2oF3zJsz&#10;ey56A9lHFo59JjCFaGRlZlBhSsGOvKNaLGxLC1uLG3PPw8KqUJIc6Qa6G/g10h248baE3RczYmhq&#10;lAOiixuhSili2LptGrbKePxMbNqVal3BtSr2QSs1yUrBQ8jXhnQsDQkhrAQXWxn5ld2wFYUDYUnc&#10;BYQ9evTok08+iTMcjz+2CrN7fA+J2Cv89ruUvjra9yqwgK81IF952N0GXpvKv8Ktz58ee/Kxh//7&#10;4syBrrSxZ9Oe1T07DTcTNOsNL79cmF9ulrLd24aGb8XJU+neW/M0EQt7FVzsqIpXgAXM7u6uZqO5&#10;ZcvWtWvXwhoSZ4Ac6LzftIZXKFfm8MoqlT0HmaoWZ76SFF2Vqom3c0dbLJshOGW12ajrXpV3Is/j&#10;MzmBJCgsSlDef27DyVcKjz752PEjx3cMr7l+1UCmstSYn4hvcAYQEnSFEBZdYFKrWtVxb/F0lfQl&#10;3VvaU6N4plSgZ82YpmVT1UKhNBY0phsdqWxsKKOlq65V+04kkhdnzYtB2AYQ9rjTkd5051t+/BVv&#10;+5G9d73xple98o677rjljtfv2rFj89BQzHWqxcLA4OAb3/imn/jxd9/+Y+/avWs3c7uzc7Ojq1e/&#10;/o1vyJCnlNTY1+qo+srHEGENhYUVCAsmWxmCSmAfNzZeTSgKEMyg9oZ6hIgFsfGN2ECwqdyGod60&#10;lTzyHAXa0pOc81Im/RYvOLLixbS4XUucExJcXAtL8jf1YgtIYRezg3hDxQzxiYLnt6lks7gfNpCt&#10;kh5OIVTNc3HvUhHuQlQaPhwhLxtSs8Kqyp5h5QV0wkAjk4GF5U+BsBJWVpZQVABahY2m3yATL35d&#10;7AMLS3oItkvhYNnvFRF75d9+L67fio6+0iyAb4ZFgEjlGmz5bvP00VP37Dv46fL0vlVdvTvW7Bzq&#10;WqOCm6P1sXXSAi0XppYaxXTn5lVDN1lGTOlg6SEiIcGVdlWj+lypFlAhMNHu4ChSqVaLpVKhqIIJ&#10;FIvkZi+1cm05i/XmYtO1u7r6NmzsXrPaqJQKE+ON+fk4UXhcR+dRtLS6ir1zLkeXIFcO5eVHvgNi&#10;ZlJyo9FsqXxUbj1BBi3Fj6jqlG3Un+ptT9IEwmCS0iqGqg8fa5W61Wc862mr3HW39A4PJwvHtenH&#10;a9rkotYo6nr6pTZs0orXa3RHQU9/76rhoWw2Z8cS6Vy7QwCC3n59eKR/w4aR9esIqZA/c0abn81l&#10;s/19vQAd5pLVFKrMJl+zzlwv2eVZKfE8T+55SecMcZscFRYliTnArFxESeTBpDn3Nrc0mPWNb3zj&#10;K1/5SoDsJz/5ya997WuE8pBjQ+QqFKwcS45Y5vdVfB21CBv7nTq2noDW/89Z7zoxtJheVCMhM+Ol&#10;zCVr+XBh6qH5xkLDLweGY+roX5HEum692ShXypLieCWKDesj8DSMsSXoXKITCOIM9QbgzpCRlZ/C&#10;OlI46xiEb/YB1v/QD/3QD/7gD8LIfv3rX//4xz+Ogja05/cKv17SnRDtHFngxVug6UPsqDQ5BG5u&#10;1OeOnPj2gaOfPTvzlQ2jQ1tWbx/u2appGae+5GuLAF0X94/WsJbXn1IDneuCCBGtHq5oiSwQWeB5&#10;LWB2dUEgNTds2Dg4MMizBAtbqykCtVCtuRpMTt1z64l4LNvebeS6mx2Dxcp8bHJ2cCmfjRnVbLpk&#10;J5oNN4l+XYuBTpu1hu+4lkmkK5+HGaqpTjiRZvPA4UNHzpzaNrrm5r7+TGFueeFMcl1lcG+n1lX3&#10;girvZU/NuqT8qlmdqs6frAVNc3AbQbWQCizpVkVPVD3bjQ05gVsxD2vOEcPOZJPb25zEguWuDiCd&#10;LKAGGeVBiwmef1y9iF9ySUsrcpHS1aqYnCquCb6kGb9mFxE2nGpoxe6+gb3VeGIuKFS1RqXq15cX&#10;1Esf1VIqF0vn8pMTpUP7hkpL8fbulNt88MlHnzp9sntk9R2vvqsz02ZU9UZc5VJ69kdyLH33H6KM&#10;fvc7fw/3VEFl5AMlueIDSrosH8tRdvDruj7uG3OeU/eNtOm10tpQPkmHBTTyUUJWX90RLQBJXbhL&#10;WskDWj87zOUr1sMHAE5MnD1w8Gnbtjo62zOJdClfKJfKTqPhEJKjVKxXK+xTrFWRnXZ2dCQSydMn&#10;zxw6cKSUL69dva63v4fiYSIlvL/AQb4VpxKwjlhWDWeojKzjyMUNZ8Qsy7GSlZR+RqsdqlSnGp1u&#10;5wWDapmBa+Eaolph1HXHJ6RBzXNOV5O6n+5p8/uM+WA5cL1kgHLXqdtV01PtDXULITQXhUOIbtkn&#10;lMCG2tlQBcH4lqEpfpnsBtO8UkggqFTctlpKdhVjC6YWfUUrMN8Urm8bNmyQGFuirBBdgQhk2UjJ&#10;EN6X9JC+gJ0jFvZ5jKZSbBDRUD00rceUm+afqDAZqqjLdS4/KkDrGdahVa7w699Dlv0F3BKX5xDF&#10;t7QsF/Zurf6E58HUCIWu1ZylYyc+t//hD2tzp24cWLN3yxvbU52a29S8ZksmEKOHdLx6IT+zWC9l&#10;uraOjNxKEPHWGJF40byDvh+0sBJtWsbM8uDLOF96APlVYsmHz+nKANXPfng5FjZB5oLoQFihwJWp&#10;rUNhWFhO2MWtHEiHvZB0klKl8JDnFj6tLFnWV3oayLHC062sf0gQCJUglVlZDWmO3JzhKeTJWmlA&#10;OQSEFnaesi57hqHKpfzzutyVqrlnPwVhZULiQxoirVhpnLBp4SHnlRx2CLL9vD/F5mHhYcND34nw&#10;BRTeGOHNwxbYJXkxiblMXkuYgJlT8cCAPZUksT74DO7IIHSOmYzHk6YZ082YbSXrpdrEVH1psR43&#10;nFw2SKYdwmIxg2mRNKvFMVm6ZdutlxYOyzFkeYHn7D904OTpM7vXrL+ZFPOlhcrCRHxtbXBvt9ZV&#10;84GwvAUJpeenCKpVHW8snWoErtm7rTO5BpetIj0k4aANI6E1g3QjY1TiM3Ol+WoxmdXacu1anMe9&#10;CoQFFTCa1QiHCQbFf/tSIWyr61DUcEu7qGb+/bRfNxrjztSRulvsHBjd3Wxvy1sevBM6B8K8Kk9w&#10;p4kCvyMRs5r1/MTkzNi41dvPJO/+40cPnD7Rv3oVkoP2toxuuRaGpIO7Zj4MYlBoXuCjZs8vw0ez&#10;SCtgNqbKCw8dDU4RFwJRiWEuN61KySr7hE9FJm04SmzK9QQ4ciMrlh9k6eNJxRpbVcQbH2SpggEz&#10;cjHHxyaPHDxGZMe2bHslIMHy0nKpWGk2Kk6z0qzV3GbNddTcAqk8DL2nq7veqB86fJBIHkhr1q1f&#10;SygDnlUeLSE1w+5DJKeyyLo8w6TAYI4iqASJYsycMkpHy/UZIhJ0XBDCqupyW7fgRavuRKFTXWTd&#10;qCa7MlZvTEuRRcPgGVFjOTByK8JxiEqlV5KuM+yhpBcLeWjp9eTPFvhWQgI6BPhUNgJhEVeE+wgq&#10;DXsu1ulGVQY+10VOQIho7ID3G6HHBOLIi0QOF9c3lpeBnY0g7PMgNhW5Qk1dM7BSA6Rn8CtPBnMH&#10;LV03HZ166bbGYEob/e1vfxvVGS8SIfK51V+GocjztOJl/1lZjQeQLiTw1FQhH5ldCSyYkGptYv/+&#10;zx5++ktabXHzyJpt63eYRlbdiq2BtTK5ihluNJqNfGF6sV5Md20ZGr4lhLDg4qsdwkrPEPYt8rDL&#10;Rpnb4Vu6C0nWDfbiT24qUR+FECfsNAQUtm7Icx6igmCkBOlewh6Pw8NfpacKwZB0wvKrVEPOzpYw&#10;++BKxf8F7yxpy8qTUoiUJj0/VQqhtoBsGe0L+AsrI7hQtsuKEAoSorH10Cl8zBI2XDZKkyUlKgmk&#10;OBdbxHoru32xttTquftbKZa3G28xWQ/rpl5VjsN2MYUMGARBSgceAlmB6dIWqiSt5vCwZOog6R5X&#10;9vzsI6hU3hRSOM1Z+YqR/eWO4icxkZzO5LVEr8TcKCvsoRLA8loNghhxmHmMCGoaR2MeNKFqQWw6&#10;8azqzvyim18q10uOEdiJJFAi7zY5swKOPIXg1jiJh3CgtuI2LFMcVnTfgf0nz5zes27TbUPD6fJi&#10;af6stbqyKoSweFoDO4PngrANAmg5MT3bnu5IFGrliUOBM9MYah/R+ht6jAbVyTmr+gY3YCir2nuZ&#10;IGxtrD5xqNFYyvQOXddszy23ICx0UtNtMGPrErZa15K2lTGt+lJ+4vRZNIqNUmVyavrUxNm+NaOv&#10;fP1rzQzg3mhlpm+N2a+RjxAUz/78E072PIr2Ev709DIorXZ47thHvl176Ix7am7uycNzDz9VefKQ&#10;d3TemmqYeUtrJNVtz43ZypGmXjF0WPjrM8/Hu4e7jk5D3SjUks5Vmzo7fujg/lq1DBFrxxO1SpVr&#10;7JIkQCVEphsiPTJ6GB/JDDP1La7en5mdPn3m1GJ+sT3X3tbWRg9CL8CYUOkHOMCBw1ULz9TKRdIK&#10;1BqUX/dLXqwU16f06vFKY7Z5UQiL3lV5dLUgYMvNmeZbnkUmESNuW11JwsSSVQ+q2GEWUnWX38mz&#10;IGKAcPQvnWP4dglha9gvh1sEwiL5ZYuwsGHXE+LXECOyggVwd0NPjFCYuA1QsBCxoiqWKA3y+pHX&#10;UljCSwo/Igj7fObloWNQ2Zp8ai08KdxBhg2po/5qCVxAHgo9gCI+8pEPk0+Y9MIoRuQl97zv++er&#10;wFX5OxQq724/aEJgA/sxkBoZq+R7WqFEiJpPHt3/ab88uXVk3da11yVTPcwNKZBLBpLWotJvGUoL&#10;W/g+hbAACUEhgmME8QjmYB08RMfCr7JR4KyAIbYIjmE9VNuvBE/SbwixJ1CGX+V0gmJDhCQnDcGl&#10;gNdw/EwF6K4FOlOCVDVEt89xU4ZwipLD0qSZAl5lhTYKnBVwJh1RiLPl2ZHq8b6Q7lFQWlhJ6ZDD&#10;Y6VpIVNL60iyI1hZ8CU/Sccuh0h/G/KXz/2cSvWkHOomTRBwKdyEhJjkdYNmTM4luPPc/fxM+J2V&#10;8DQcWlANSqaZnEWswW7ATjZK+VKOAHEpfOXEznmmkz1DcKwTRoCUWq95zWtuvPFGwj+JJI66JmAO&#10;mV61YK/QEzh+rW433VhgDM3Nxk+eNs4cX1ic9DraOnZcnx8cPhWz/LbOdIYMValWVtlUC0bqyRjR&#10;BFKV4tL//du/+uJXv/Jzd77pV/bekDnxxPHHvhy7feaG927SNiw4/iJtIoWr7XUGc/G5+wvHv1L0&#10;a7Ht71zXeYfvxiYYm+mWX/aDjJPTgjiUb3Ff/ND/nC0c9m5+zabYu5eSG1N+es4hIhd3AHSPSs4H&#10;g3BpPWOLjFCZvjCv6sUdS3N7nGUrf1/poY/nK2eGdr/ynzU3rp1sMyp2zPOZBnLohjKk4dKCLscd&#10;rDTK+w8e/fb9lZkZI50bazhfPzu2+g13/vp/+rO2wQGVh6nlIX7tLBdTdoaa0BdpimbQSPiZxtcm&#10;H/m9j3RNVvsH2paDubpfSCXTdqYr3jlsdg967W1uW1xvt8yM2VxlpnLpbFfOak9oIFtTcxQZq8Xp&#10;1vTAaakKHv32/Z/4+4+iCF+9gRfPDrCgiu9oW6l0kqxrsPtqBGng6+iVSkX1RjL0fU8//bnPfe74&#10;kRO333o7MT2uv/56ni55OGU4q97/zySpWjkKV4CAeBsIX6rxvuW+zKFs+RuVxpHmmspqA7znkzD2&#10;GcKVdyR9l+npHglplbOzmM6jJpo3bY57W834nenUbfFmT7moLVYtJ0iZPHpyOhnEh3UIB9PSa0tn&#10;F45upQ8VoEknAEyhcyDvCYfDp27dulU6jpAhkP35lh5HeuHPfOYz//7f//v7779/48aNP/3TP/3+&#10;979f5ARSBxnThz3si7wNnvfwCMI+t4m4w9UURKjEbs0ZcnMR3oJxXNPBSVEnXimvlVq1ceTI8R95&#10;x1t+8zd/8z3veY8Uy6UM8cfzXovvrx2IDMKDqW5kJkT4CGdSKp/cv+9Tpw5/LuUvbxnaum3NHive&#10;7haLpt0yMrmf1fPCZJxFdr18sTA2/sSx/HjvhrfdfOuvxnjrSng8g57hO36TV6ndwl6Cm+Sv/uqv&#10;SAoDasRLhPBHb3jDG1AcfeITnyAjktBp3EUkrCaSCT0GQaZJt8QWwnT+8A//8HmP8IEDB+hhGCGz&#10;A3CKYKCUJiai1wInfelLX/ryl78M2KL7AniBR37iJ34ChCPl4LP7kY98hMzYODCAn0CBDM4BP+98&#10;5zuFAJa7+rknFkJumJp/6lOfIoYm804c8opXvOLHf/zHmbbCR4IILfSKxKsh7CAnJeAgfa9wHNL7&#10;wQjgUyGVF9AlPSTOFYwS0aRxOAEKf/7nf55skWFPS8P/5m/+BqUWLZWZEORbv/RLv4T7LO1lt299&#10;61tYjzPKgIG2kEvy1a9+9etf//pwVHDBO4qrgz1pGnlVMRFMBCaC3OQSYKKvfOUrZKaEksBQFP7p&#10;T38aN19eB7SamghLgjF/5Ed+5K1vfWtoQDEUB2IQCblIqB9elBhKRhSUgEsJpfGWYWfenvyJc/DP&#10;/uzPEpVVDLJv3z5uFXy0kLSxhSbTWOLAvu1tb1NDCMKzU9E77riD2wUIS6HnSO+merU3ebvj3IyY&#10;z/VQ7jD32b+01LmUz8xOFs4c1Z1mz7rNjU1bZgf7Gu3d6fa2eCZtxuFe48z8EysgZSeMRLK0vPA/&#10;/vL/fO6eu3/hrh/6tZtuTh1/7NADn4+/ev7GX9iobVwEwjJYcxSE7WpB2PwFISx5+yw3pXn1kumm&#10;l0YW/9488YnJlB1P/0hl/es3asOlhj6t8sRz1eTFfYnP/cUgbPmh2kMfXyieHN5+y09W1gyPZ4OS&#10;aTuenSAKNRKLTAaJRabujGhmam7p7FNPL3/7kaWFcqFpHC7XR19358996A+zox0Kvj63t84l1jba&#10;XYV4gPz4+ty+P/2b4Xy1a21Wi81qRkEFWnOMWpCs6sllL8h7dT9pxHOJro1r23u6O4dWmb1dWiap&#10;pWwtFdeSMYVd6bgUxNIe+tqjn/i7fyhUyut3bF0zuqoVdEqFY42nErEkEFa5WXi4KvIhXx0DmFxm&#10;cXnxW9/+1pfvuTsWJAmH/AM/8AN0OjyoIT0gqE5gn1w1gXFqOM5bTDetotWz2N11stt43IxNxkaK&#10;IxeEsEq7q16VPFbfEcnxvltOzM23FZs7vMyrk/HtQbmjkLcrVctts9TEpSycVHAG3+fNZ4UoVnoT&#10;+VM6U77p0chUQt4+agseJYKYzHBRoDAlMp6WBkr/yBZeHryx/uzP/oweB0z/R3/0R3TTsptYQ142&#10;Lw+4fHnOchU/j+JW27omHmEtGNkRglhd0XYl72oJZOuN5tTU3Mc/9pnf/M3fZe73D/7gDxjMcE0B&#10;B/KuCt/oV7EdLrXqCmsqOIqNapA7cZg8b6k4/8Tj/376zJNxd3nHyKZN/btj8X7US4FbVslMVISt&#10;1vsJg7cgLM7TZ75PIayM3uV5B63+1E/9FPoiMBy9BBDnv/7X//rv/t2/+8//+T9zCwGAAHYS0QU0&#10;9j//5/8EEfIrfwJ2P/vZz/IrpXGnscL3//k//+cXf/EXQUsAOJ5uIC+lCfai/wFXvelNbwLmSsnS&#10;3+7evfv/+//+PyAR+4D/fuEXfgGoRAlUhgLZB0j0X/7Lf8EhdWUfdbE7QuaRhDgElv3Wb/0W3Z10&#10;rXSSf//3fw/kAjQLJ8rTIU0TXgCUCcHBn2zn1Oz2n/7TfwIghuwsv77vfe+jknJ2dsMU//Jf/suw&#10;MhiE+oOYhaqU7QA+ullePeC8f/Wv/tX//b//V04k7xp2ADX+h//wH0jZc7FGyYMskPGxxx7jGokL&#10;BMuv/uqvYhmwKdCWK8gF+uu//utvfOMbYeHSOnnHQYlSQ4SpcqyYF0bjd3/3d+WSSYHUlqtJE7gQ&#10;3Bg/+qM/SkrXsEWUfNttt3F7kKOA/THRr/3ar7FCCUIG03BUapBH7KAgPE7WjBVAx0L4s7S0sIqP&#10;RdYJ1IcOh59G21Ct1aulfN1xuVxm4NulilmpJ3LkXl2faOvuyrWlMmk7FlNKDfz2Y8lUMgWc9ZzG&#10;Y089SfLZGzZsfuXo6tjyzOzYEWtNddXerpYWtsZ0Lr0BqQ0IqlU5W7+wFhbqzK2SjlPFbA9iKb3N&#10;K3tnji836kFXeybWmzQTyq1TTVyLU8IlQsaWSuUCWtjK6RpCgvpipqN/ay2TXrK8Bn08UkS3psRi&#10;8L1eUK82APnxVMYigFYp7pZM8i21m92rulev6R6NF2zt2LJ2pqmdqV07n+AijdXH6pfFCO7UsjFe&#10;qRw7XT36dKe9FOta1DLjWmJSsyZ1e8qMTSWSM0l7ImmO58ypTnPWGlvQJ87Wjp1afurI/OOHlvad&#10;qB8Z945NJRZTWtlifKTVtPLRyvT+Sa9ktGf6kt02UzJI0lp+LgFxf2vNRrXeMAn4VnfBkQz1eOcz&#10;6QB5gHwJvy5GxjxBPFo85zxTKhxHK4jBymAdYbwO+ho0taC95cnl5lTTmDZi83bayWRr2QtqYZWv&#10;4TNTvSFnpqQRMTVHUneatCDeTmzloGo1asQJIXJsa14s1AyEcFY6l/OwnWBW6YxkhW96GSqMkIBf&#10;V8aFDYtihVMIqSAbpZtmgS2gb4LEpSiwr+iU5MV2Xk0u1qtelu0RhH1uM6r3W2uGEwSmrqNOXCcm&#10;ClUeOBT/rUsFG4H/YjeyqX/4h3+84cbrQQPc5PAd/Cavk2tQS+C1FBbysVXSkcriwqGnnrj7+L6/&#10;bLO0baPbto7stu2eoEpWn7oRxxG0BWHPBeJRXsM8aWjhl79PhQRhb8CKBOPjPoHYgw4E80GcMUuD&#10;3Oj222+HkMMPBwSDwPrnfu7nALvokUBjcGogG0ChwCOhRbnTKI0uF9IO9AN+ZR8GVNIFsQPHsgNg&#10;iwIpAeDFqcHE0L0QsXDA/Eq3xrCcnX/sx36M+lA4NeF+houFMRXM99z9RsiY0tEJjqSTpBq/8Ru/&#10;8drXvhb+9aGHHiJA/qte9aq9e/dSJc7CCmQkhbMDhCh0prSRBbQt5pK+lDpQGXJAsgJ0e/Ob30zn&#10;KQCRX2kCzYfShqal/pwUO0Dc0lETJIcDMSYvF2A05CvGwcKYgojd/AmUD0mE87oFeYQhX3h5cTp6&#10;eyJ88wqDlAExcyAKMYApMWeA+6Bb0DAXDsaUVxhjA5RFsBX8RDIrWsS0mxiQYuWSYQQuGS9Eru87&#10;3vEOcltSE5HY0iIWmkNQdpArp+CNSfMZHohgicPZAXaZhnMsVBFNxshUkswDOvODIHoaTw0wmaj0&#10;1JCiJfF3vaCh5pQ84n+gd8X7RKstpJraSDw5WCpkjx41ZhaNdWtyr3llsH5bvKPNyyRrlunFEE+A&#10;ZGOpWBI4W1ya/y//67996vOf/4XXv/m3bntF4tijT33zk8btMze99zssrBuYltepzSVm71u+IAur&#10;OemGVo6r2zgdlGy93FF60nn6oxP+aSO7x17ztu62PZYXLxgaIzOiY9LDXNpyMRZ24ZvLj3yqXDje&#10;u3HPu4ojg1NtRj2VCsDTjaKdSAUGLbWDejOjGcPtHWnT7H+qmT9wunDwLCxhaqi3c+1gNp3wK2Xd&#10;6LhghS4RaV+qxPfSjHAZ934Gbp1f5KW62V2sSoFeZ8bcqy36Y4f6YstW+4KWWfDcBQhEpSTB206R&#10;tCbuWj7B3+hkisMofKr1eKWWaDhJ3c4lUm3xZDrTc12jL+Ot6vTi5tyZ8cNPH5irFhMDXe3Xtalu&#10;jHIs3An9htt0fJ4GX3dU8p14Kt7w6sRjTefSiMWf2vfURz/6cZ5AnnOeQJ4psBrPZEhn0gpF6T4z&#10;k06vp7y+lEOXqy0EA8WB9UsbVk0N9dcH+uf7LsjCKnc0iB8lGoeAbr07W+pehA11S1uMleqj5fht&#10;gbOrkR+oVHO+g1Z4hSKKmoikKVzk1xBQ8qf4VcgOVJWuH26DGTe6Y5pDpxMKCeQoma4RiMwhQsXJ&#10;C4Cu8J577vmP//E/0m3BMdARwxOwwk+hjCk8+2W8655dVARhnwfCMu5XlxPmlZtBhfOolNTHsrVs&#10;m/omuGmtXkwmMt/85n2vueMHfvf3fgNChevOIpo5BXJbN/ZLeh2vtMJdIkkGMQhrOhvNLc3MkHr8&#10;njNjj/Xpy6sHt64Z2J5K95BvRGuUSSTJ65Q5FIUS5L3EM8JhMXKTl06efez7UkggAk2ZnBHC8r77&#10;7vud3/mdX/7lX2ZiGiz7l3/5l+AN/gSjQJ3CRwKY/tk/+2dQdPQ53FqgFpkZZ5GuBpQmM9d0rSAz&#10;yofyBJnJBDQUXdi9/K//9b8gL7lR//k//+eICiARORewFaoOvMjZgbZAPSQHHAJnCUqDz4OIBWg+&#10;73hM7nYR2srOFAj45ix0dFQeDpUWwYYyC6/Sz8/PA/4AZIBRQBicMfiVEkQpK8yiuGGFsxnf/OY3&#10;gaegMihnah7e/GGX+653vQtUChUKjIPR/OAHPwjWvPvuu8XstIvDsSSaH8pn53/8x39EbPDbv/3b&#10;4ObnfpRCsQH1/8IXvgBehAMGjsNHYD0gsgwPdu3aRTnvfve7aTv8LsMDKVZIE1ZkyBEKjTALU/9g&#10;XMoE4IYkvUxIYkbmdv7bf/tvmA58T0MwJuNkLplQqwBWoD+V+Yd/+AcO+cM//EOuL8Caa6fmDVf2&#10;PjKaoUT4VyJhAl15UxLqrlEhTiZcDypls2yZBfSgbR25rr5cIl2fXxzbv98vVbVaw3Bc3n6WKoA3&#10;vXI7ad1zFnpdNvC/ugHVXy2hzyXN9jPUt1tHoAnG+6armt1hr7slm3N6JvY3Jo8veFXoV1s34xr7&#10;Xb4F+UrMpsNRsuh6vUHIMaVBqdVpI3GRmtWaU8P7zcCJZqpUOlPIB9nB9t51HZne4Vz3gGU2Th2u&#10;HHjYPfxY9eQDF/xUTj1wSZ+LlXOlbb9Yo8onH7gsn9iRw87hJ7zZQ9nUAvjVjU8EqVktOR+YJc3O&#10;a9pMszHlOuOaOWPEFnR93slO6O3z2Z7aqlXWhuHcuq5Un+FlywXr5KGlR+7d/7l/fORjfzP9yLfa&#10;K/OrzHpHc9k8sxgbX07PVNoW67mFenqumpytZOZrhGct5yuVQoW3F+/9Ur7kNbze7l6eTyAaRCzD&#10;R6RC3CT0Jnyr4MqtKB+tG+fcwp90W4qRrUDswvCqOF9qGH7x+1YNsdROCsV6BrIe1OOuz+ykbye9&#10;eEelyzhr1481G2OOtmQmm6qP4I4VXZCMS8WfTPpN6WjCHcIJqdZDeW6R+TLZWYBpuMiforWSYb2U&#10;JtNh/CphYplrpstmhExXy9SezKCJXCE80eV7UqOSXogFVBpUn7DeTq3uFpa144e1e7/W/OzHlg48&#10;fabO5WqpPxKJFBIaGBfgLq8xXooyXydjHva41vCruns1EkMqXy7g1ez08Ycf+Nzhg3dnM7Ov2PGq&#10;bWtuSMUHvEojcJa1WMWylXhAPTLPKImeefF9P+N+kZfISDjENDB2dAUMboFcAFa4SfAWOwD1fuVX&#10;foWuiUlq4BEA7n/8j/8hIEE6GUGK4r3EZDR0JugWXMiBosIXIMg+FAgHiRqV3pjJH/ocQCRHwSwC&#10;vwTmTk9PUzF+FYzFTBFnCWeZpLbPschsOCcKwa6AKGhCBKP/5t/8G/o6xAzUjd2Aa+A2VkjouH//&#10;fnaDV5YOk1oJcqVWfEs8LNE2gICB2tCZ4FfphKVW8twBXlmHtOZA0DyW5E8An+zA64bDQfYwDuyA&#10;NeiB+YkCCXT4HO0KyQjZBw0uLzU0AwBKptT+/M//HLTK2eFT2c7OvL/geqkAiJz9xSyK9mkt8hYR&#10;3oT6Qxtj/zDM4kq+gx1A+VQbloTuhUsmDsRcXykNy3BXQA/BucorRqTAMMGUaXZ0dfISHR4ZBp7H&#10;k8lWEHauK/50cV5JjXqDKhbyed6AmB11fyUwc0Yy51tpO611dc5qLjMo7dNz61N6tjNRak/NK7cX&#10;K46DDDFl407Ms4rN6gNPPHLi0LGbN2+7ZfOGYHl65uh+faQ6dFM/CWaJgqBekQQ/cBASJMtny4sn&#10;m4Fr9G7tTK32OdogaDvUmh1TPpxQBkaDuHu80Zt6M1itJeYL+XFfm7KGei1jRPNxqUMx36zrMeVt&#10;3soqQCQrehpwpoZv+sVws0o+YKgoYuodrAKFwuElvEZQPV2aPuY28qlM17paNlVMBGV8ejRczHh5&#10;E2gMBYHjM9q0Tb+pmY7VH4y6tfTS3Gwqd7J3Feqfx1PJE+ncGTMxmcpOJDLjVuqslRm3c1NmZkJL&#10;jqWTY/HU2Wd/YunxWOrssz92eiyWPvvsT5z9L7z9bDx9gc/FyrlgIS9g4wUbxcYXUNQFD7GSY9nM&#10;ZFtqJp5aCGILml3Ug7qKp6iCA3O1Wx77TN2pKDYw/FxUzzZ56ZJbLq/b4NqzVuK0mTpVSZ7IZE71&#10;Jcf67LNt5mR7otht1Nqry3almV7IJycL8fFqYiZI5lOJanus2tFf7O9qdiYbqaChqahYgVMixYbl&#10;x+wkPSOdhfSY9Bc8bKxLfgSefFZkXQCli0hX6RSsZJDN1HPZUra9mks24tl6m4rQo4IPqPu39ZFX&#10;n/rToH0BYyflZanjaMkdrUESk222wYjRLesuz6cVEN2r6YOM0bJD+3h0JzwDyGhxgl3pJLJSYyCd&#10;jsDQkEzlWaAJTBuxhdkclpWUW9iDK/D9jJbgnJK+BWTpVWkyfTcdECUzT6dEFyvCETwv4fHc75Lv&#10;5tdrEF1d0Cz0U60gFVVNL+FVRMiBWoAoRltY9qYmjbHT1re+aX7ms95HP2l89NPBk0fT20YrW7fn&#10;4mkckIjbnWAy4o//5E8PHHry3/7pv4MekzskpD9Ct+7v5oo89z7AEIhgT0OVq7xzWzsjaFAviEsq&#10;vCVVPRcZ+kWt8CpQHlbK0feZB1FVCWIHxQUzIhPj9z788H+Yn7h7XVfX9UO393Sua4kyKsS3U7u4&#10;ts7TqjQE6r2iHnkebtUS8KuhO+5U6dRcfTLZuXHVwJ0khvadpqF6q2fOxa4qbrUE1uacyu9JmtOK&#10;pBLK5SB1kDsx6SRdBf83W2cxiENNlmjIHaWIwlWALsQjRQqk+6XZ85KMz85CrckwWB5ziDQkKAyE&#10;WIHJg4tliCuPJzcSHjwf/ehH+QloQucJqyfIL5z4lk6G7gWsA4MLTcA+TGEDJUNCVErDmQnUBYBD&#10;0Dk2NgZTyEYEpjj80DODloBl3LEIbfEegx2kVnRQ/MqecksLTrpYk2XmYeVuQPP//t//OwgPqpVv&#10;JtN/8id/MuxFWaGGCDcBuNSKyf1Wb35u7kLKCSMY8Ccl/O///b95R+DsJRoJYbKlVnzjGgUiZABA&#10;nf/f//f//df/+l9jqw984APwyljj8ccfxzsKtIp5sSp6ANhNunHcaoU6veAik2NyLmkdYwBGAkgU&#10;QID8yiy9TNRL5bEkzC6m5qUA2OUSS0ZxVvhV4gywIlpY7ANdyrWgRVCnbJHxibSIBfc1fPgAuJDx&#10;lAlhzImg5BES8CtvVdy5uHPw32If3kcw2aBYiOe3v/3tZld3D9m0hoaHeN/E4wS2BE6q247HVnR7&#10;wicJea5IZlhVRKM+72wDR+0U4TSLFS8PgHDNzna7r19PZRWs4/UOiI2Zcd+ue00SzJ48cvyWLTtu&#10;W7dWnz07c/RpbaQ8dANxYUtElVW6eEhN4rJXY5XxytIpIKyKC5siLmwIYdX0KRHFJIEQt7ZtariB&#10;mVktU50lM1Y9MJ32dSm9E41ug+us2ewsPYVoCJ8RuFyE+hW8QLcsbtxqttZPenW9qeLCOqgnMl0b&#10;0MIW4zpgwTDiQFylRlb4AkDLZbMINs+nozkQlL3y3Kl0cry9d0GPLcSSdT1etXM1M1U1EziD5a1Y&#10;MRYv8bEJp5Qq28kLfioX3B5LlC/4sZMX3t9OlC/4uVg5V8t2M1E0EiU9XtThXE1AZFm3mhr6VZzd&#10;pRsXDHjudgnMRN2w6rpR03RcK0qamdfsgh4rJNJ+PFZMxkvZZLMdhbVtZU0+ZqKSbXOsnBPPuIm4&#10;k7Kacb1u61WjXlcO9aTtaGiNmlaveaQAQS3OM4KjV5VHl8eVYTHDX3gCGTSfw6wtNlSIz1Y30dIF&#10;aGbMjWXqmfZKOxA21Uzm6u2hFvaZTlQF/LpYnEh+weeMOEjckC5qcb1cj1c9y2l2NvFqdk2fnF7g&#10;XIVdDXwd8QY7p0ZV8y8rIiaGfffK7pX+iEYJhKVHYzlv0ubZvaG8rgTIsr8k42USCnxPr4prLeNm&#10;9YA9I7291Ffjpe7/HK+iSy3qqt5f3R5uw7S4FyynAaaKuw1t8mz1/q/Ev/hJ92tfNO6/N7j/vvqT&#10;j1XnZsuprPHWN3pbtqd1NQGFiNM6eWLy/e//5dE1fb/7O78vQS3kXSUc2GUcilg+rvgxS8chuJXS&#10;sIVwvgMfpSNfMSXA20qB1Wd9oC5aHcCL/7TQZytLJKNBSA7FhRAv3SDJ8/SZsc8dOvh31fyx9SOr&#10;r9t6Q1/fsBo3q5jYKiy2ikvJm5pJQSW2JwoBKwF5ZWFkMKxGEzWnsFjN1/Nd/detGX1V6zQNlfVA&#10;NRwH5lYXAeJVAQ9IUVnno5InKHNIuonWwk4KdTBuh6Bp5bhsZX1RPQZvMd5JWln3E8jjCS/IPkzf&#10;aGaJYclLej8L9JROhl5R8AOkHQwiGBR0goMRPWTYBdHPMMUMeqPfAHoyhy5jJPrMUKQkBQJeQXh0&#10;I+AhJFvygMvpBKIASYkSQJ+Digm0CnuHionJdMAW+wCVcA+CKIXKJbLBhz/8YUhfZqiRHFAahwv0&#10;vFi/ISPwcKhPgTJJhZqW1oH5EJJxOjjdcKzOPoBOsCYvBeamUCxIEAahJ1mEqsQC7EDhsNRf/OIX&#10;gZsURZ0l2ms4v3/8+HG8o4CwNAGLIc+g8u9973tBezC+7EZmxL/4i79A+4sXHdPuYEdgOuAPgE6t&#10;LnbRRTwWEhBiB5A92JEKYBkMCJPN2EPYGWyLWoOzAKPBkTSB+ovjnQBccCMlCPLGMtQKSQCoGgwa&#10;ks0Cc4HXf/qnf0qrKY2Go4IAiwOLie0g0mRALTtw3dEVsAOInKYxTsDOMLU8cK2nQOFWiRZ5LtEd&#10;t07IG4VsDe1kFhBsWtDcSb8+xwPZ0902OBRLtS2fGiscPRmbmScIJFGMVMB40/J1W6VGas1m4szd&#10;mghVIdfFXuf6HYGkz7twWvVUt/ZTMkBXi/kgaGO3NXprTzaRmHi4OfFAszHfClVktktP15q94WHm&#10;0zrsUhWy35knhaBSTWl1YedcIEQ1KCyZgGTa6BoJnrmm3qjrSw1zxo1PeYnJIDbl6+OaPqYZZ3Vr&#10;yrSnjNi4YU/YsQnNZLL7Qh/jLDs/+0MA/gt+Lriz2mhe+HOxcq6W7T5Gs8Y1e1KzF3UbLl8x+YqJ&#10;IHxqSEW0mHXCn/HxPYZhdQVerWUtvgB7j+pAS0LfngnM015w2vdP696k5cwn3HIbE6ZWetjKDFu5&#10;QaOtN8i2NdNpcGk+1pyvOQu15lK9vlwrL5XzS4WFhfnZuXkeFuYxmOmAo6LLYOaFwWvYq/I0CRsh&#10;3YQaIz4zO6/6eAmZyvvru3oSzn9UuL15xyV5GuoJe97WTgXBkcDL+1pVI1oYsLkV21bdvC66vGeW&#10;UAYgbxHRJLXq9Z1FtsiUkJxVavgc9ZRywv3paAjCgvcG/ASjdnpeKUdeOYyNn/e5j3a4LBYItAox&#10;X1QwOT9h+gnQFECpslg8frT6wL2lL3y+ed+D+pmJRMNLDK7qvfMNydG1OcPWKtVlxYrqUGjHkE/9&#10;zm9/QAIPCbkid0I4y3lZ6knY0BaLKWlqmjWnUnGcclPDK+rcJ3BhOMI/Sdh4wU/Da16WT7WOK2fQ&#10;hB31G02/6gQkrWyoWD1N7ezYg0cPf2R57ts9mdSGVTd25ra5fpbpQpWoUo+7Bp8EH89I+GZSrZjn&#10;/nRbKyqRpJEguF+MtHtG0/WKfsBgmOiRbpnxsGtVmiafqmM2fcvVko6WaQQpFPkNzOLWqk6t2mR/&#10;9V5VFC0cEunZMRpXh9DVvtOgy2Noq/Av52rlOCckJROz6JsVJfuSLzInzmlEAAB+ApMBSlhgQPlT&#10;pv6lrwDOykw089QMdOXdSgmhFxc/iRIJmAifR5cCdBOMG0oO6HlgEJivBxWxAuspXlxIQpl2l8qA&#10;hIDRdM5gXJJ0gGjhYpn9l3AEzxZNnWcmxe61xm8CzkQpQVtAkGBlng4km5xLuEz2pFHsBjMKxiX+&#10;F7CMlvJTKMUReCpWknNRPfAf1UbqIHvKGSV2FQWCCOEFaAjYDlIZ8P0zP/Mz0qPSRlwXkEagH6Bp&#10;WABzATFRmiJgCLvlC157ziVjUXaTnplHW7hVqFMJjMjbTZ56HD+gTplY+/Vf/3U5tXi2CTzlT5Cu&#10;jD1Yp5I0CvcvFjm1sLbysuBasAPfXDWuCHsi5EVVDJCVsQSmg0ah4awAYbm++Ml96EMf4i5SL8/u&#10;nu5qrTo8NDw4OIARW6dUbyzmPikxHD9xSqkoQ2/mGmtaUFJPsZuz491WMsNDuzDFW5pMB+2dXTEi&#10;XDBS55LYic54iq7koccfPXHk2I0bt960esSYm8ifOeauyg/f2I2QAL+cVrYSvGaSQcWujFcvzMKq&#10;hrfuCgbF5+ZRQCe+YwfJZJu2bE4fLzdKWntHEl/yVuDPitpXplrO4XTgDG24sNLloizsWXficKM6&#10;n0p3blDzvQmTiASGHifOH6E3AbD4pSuOC28Z37R9Y3Vim1GqlycPZWMnOzpmAqLetvxvRMf/HWpQ&#10;sqAyQub+bDXqvM+lg+0L3paXGpjhwoVciVuFhWilBSaLkJqTZ4DS6l5aRv6n9lMxXGXaDaICHNm6&#10;xen3UbSB7Ih8rO4Q3u7MDLbruBUapILMEidY41WkJ+p6qhokan6s4Zu8Pwh7UTeaZa1a9EoFt1hq&#10;lqtopKt1HhCJ5AKElUgxcJBsEdjKEySDznOzJ636hyxsR7W9s9aecdOZau5SWVgVIhZnLM02PRMu&#10;hoJ5J5a6i/R+XozwxYBYctapqQ5GfswjCiRVlI8g52dQqQDZ1sTOuRWJQM6UDVvC7FzPjbMFqUvn&#10;Jb4FkK8UwguDWUKEBAzopR8U+uGlvrVe2Kjgpa7Vy1++SqWsJUjmoR4ZJT9Rg7tsNpXqiy0uJ09O&#10;FEv1Gg6oqFM2bXHe9I7Gq29KsgcvBJ6Saq358Y9/ilA7TODydgSCCIEk9094C12WRvleaXkuOXlG&#10;OzuuTc4Ek9Pa7Jw9v6DPTBqzMwZBt1d+pqeN2WljZtp89md6iu2X4bOwYMzOBlNTzalJe2YyNT8X&#10;W1iqLxTmJk597eCTX5g/faAvPrSh81UJf3NxOZZfdhfnm8tLfn4pWF4O8ssB8mK+88ua2sj6UlDI&#10;66yzvVQw5ueas3OHZyvlkrO5XLpheio9O2POL8SnZ43JufzcvDe3aMwvGjNz2vScNjOvzy5Y81P2&#10;3Iz6qCbPaLMzgfqeNebmTAQhrM/MatMz/swMNolPngVC0bXFkgnVmbWmGVuRwBSX9NI+esIaCvCS&#10;fgC8hX8Vk8LM/sPCKqeYZ2aTuYW4r4BEQA5EsUA9GfPLDqLml2lu/kRyCmMHrQhTy59y+7GD9K5g&#10;HXy8wJRM5cN30gMT+oCuWEVfamX/ohogIQAroBPnLVysCGsA7hToJmeRbvCC9zOnA0lLx8VulMmp&#10;mawHUQGtAK8ASpGcsicNF7UrYVbRU8GV4oUmOIqFc3GsnJQ/hW9mBu/v/u7veINQK4nkILCSRQA9&#10;CBVDgQUhoWFqQfPAdKhNTs2JwILEtKKZcK7YGZDHsIHZebgVShDFxcWeU2oScsMyUiWSA0QvJRAH&#10;GpOKTSiEJohcAesBysMDBb9KhUXaq16rpvmxj30M8oJLxsBD3oD8JHiaFehk2A2MBnJlWMLYA4oX&#10;UQAMK+0FrHPJaCayAa4a8gluD1okl0wNFTZt2ULoR8iSvXv3hKkNuGmK+QKksYRekzZzYqzMnzVy&#10;CtFY3LFNY3s6t1NLdhca2rHHKvVGx+o1q19xm7Zh/UIuV0pnvUS6L5GeLsz9t7/8X1/7/D0/e+cb&#10;f/7GvakTT5x94G77NUs3/eImbf20b+ShNnUjZtQ7/Pn03APzx79S8uv29nes77rDc+ITFjnhmSBu&#10;1eEZzpipE+4gxfTqQbtWT5cecA98ZK5yornp9r7hd6adHSU7XlZjeQalLVO1QK9KQkO6xAteQoGw&#10;HvlGmSYiGqhLLoLOZt4o3lt9+JPFxcNdA5t+sDA0ON1uFsCrxMpPGG3JFGFF4QNALgmbMUgs6ZrX&#10;a69qnJibeuCzQ9lHhlef9punDFSTgAejFYK0pYFoWbOFv9Rc0YUhdSsF6mVYLkZwX57SL0MFX2AR&#10;ZspiWBBAaCJL43oxcYYKVunWVIBGNTj4jlCMaTwuKs6AwFzTw/JqvNkCqNwNTdOOkQOZ1OUo0bq8&#10;Wle9jD8/SejaYFNcLdXUcw29rYpeJYgDYeu4DdhuKVbPx4tLVqFklWpWldtFyeVasZ2hG3kC6UmZ&#10;dqHfhFFgO/043zLuFDLAJngRzEhgp+uZvnzfmvnVaxdHe6vdfQtDKiKBp1IbnLvbuSsJcaTadYFF&#10;iebU0Iyenttba5pOua1YzZTG9p4KRuL1NX6prdgwS+gICL9gEUmBmZPWaJvegdqKO4VsEZI4HIvz&#10;p0QkALuwjipL4sJKJS42oF/Z9cu0FDvT7eK1ylwSan1miJiTghKQuOLPTQy8wJtjxWERhD3Xe9MV&#10;MgnBPQ3XY1S9Zk3HqUG3Hz6ofezvm1/7+sL0grc03W400m/+4ca//KBz06Ycs2heUCbloh/Yr7j1&#10;tclk6gtf/Pzf/M1fMRvIdZT3kLwX5FX04i8WJSxWtEe+pj12LzkCtHjG020ecqUO9Rrgbhn1tW6/&#10;1v+K+rhIR4Zi5rIsin1Q49ya7nfaKCrgMVPjQfLJjP+fyjOVZK19Xeeu/raN0Dllt6DFcPB6Rsba&#10;qu25KoMdecepUbaaHId6ogtSk61V4ks/PtWsFZwf1N2f09y4ehsg+VASAChJ23XMWlXDXaehpK0E&#10;kdbSBvyWlslq5NRRqiA1w8kUC++tFNI94UGosPIA8exqWct1eJu2mne8Tuvqpk/hYqmRq7LbZbHO&#10;8xUiibh4BmX6HpxKx8izz6w6GGVlwAH6GeALEJY9ceuhk4RrxLsLto+OlJ4H1AKmAa7JNDoO6cBB&#10;zr8yIS0ADvxHCAJQDkEGKB/whPYUESfqSShD0BJT0pzr3/7bf0vnLG6s4gYgcJM/QxB2wcYJVuYn&#10;oYQ5BTP7RDBliA7xST9JyVQs9HTkFKBSejxEpchhwZ1yUno/BLuAUQxCNwsWJNoUNWEfImozyP/b&#10;v/3blbEIpMvFz4mGwymAhmkjGwGXyAbA67QL/AZ+ZZyJBBZtrsDfEI4/d7ukfOktRY7MNzX5/d//&#10;fThsIgCIfIhWSwgwIqNRE64FgQvYTqPYyGiByoAbaT4AGjRPE7iOhKaBW8VFjzHDue7omVTn3BLg&#10;e0wBfqUVVJiaE/eX8QkBIoC8uEfTNDoZjIz/ljDfIUpWTnU9vT34bK1Zs3p0ZDSTVlyxagbsVCtJ&#10;JnuH/RQXDzZlcXFhdmZ2fm5huVBQznD5YnEpP7e45DQK5WLZrjq26+UrpbPLC9PEvFwuzM/On54c&#10;e+rpfZNjE6vbuwcRs8+M1abHklv8QbSwHSVfh9LlpBBIJJi9KAsLZSm69hbWPOfi0uqnElq8qWUC&#10;o+ZXDzdrk81YZyy7LqGSJioJEnu7Ktepwi2ShObSWNj6WYe4sJW5VLZ7Y6MtV0maaGF1I878jJLi&#10;MsiwAQaEB03nYun2VLZL7/TyTZKupLVae9JulmNatcMod2h6p19vc+s5t5FzGm3NBvHL2j23wwc2&#10;eZ0X/Phe52X4uJ3+hT6c8TIU/r0rpF5JOvWM76YNPUEqYx2dJw7CXGtJ5dt6ItUgJ2DkEFefZlzz&#10;CdHSZuidRkDbO1ynzWnkrOag3+ioFFNEomr63WU3U2haVd2edMy8oRVss5K0aym7mbHcjBFktFp3&#10;4LYFbnvgtWkGc605O51L5nKZBCGQbZsnVpxd6CXp0UQPyhSM+JwqR82WP778y/2I5MV27HQt3V5u&#10;a6+2pRpJ5c7FM8fnO/qa59bCKrc1EC6vRQ4huQf3PUJ0HGIMzfYSWtNu1v1K00WOJmldFeZYCRxF&#10;LSBkhizyyPMdsrCsiztXSAlc7OUlgEYKlEE534yw+ZYpPMbT9LBwsQLoX2qI+VKX/3wv8SvldxV5&#10;GwcBXr5MLPOkmNlCxXrk0frHP6xPTzQ2be7avasNf8iU0Xzta1Ove308ZsB7KXKL26FYKL3//b9S&#10;r9UWl5Z+4AfuAoJgVZlYkPfFZTTyUycrX/hU/SufQ6JTzGQKhpuvLi7UluecaqNZKTl8qiVWmuVS&#10;o1xsVgpuueBULvBp8uvl+JQW883KPKFn8IFwKtbSwvHxiU+fOvPxnuBbQ5k1I9kbE81VjYLrNgue&#10;s+zWi14NR806H59PrcFH/VlTH7VeQ5dAfHV+bQCaGqVyVT+xVCsViqvqhY3NYqxZXKwXl+vlBb+U&#10;rEPWzjizZ6pTpwpzY6WlqUZh1vMrZ91aSXerhlvx69Rtmf0bJVaq9VIRPX69stCoLgbQTIXG/OTS&#10;vgNBpVLbel2yo6ehwtcqBl7pZV+QZOmSb2YZHjOkB5dIDCxINUAqUIYhsUAiQYQIHFE60lvC1dFd&#10;0DMgtQS10F3AbtJvAEDpNNCtAnfgIHH5ZzcZIYtAkxXwENpWuEnRfVIIw2aKpfMBVoKDmYZmbl2Y&#10;POojQFMWKQpkuTJ/4bMbzD0vs/mAVw6X6GDIapGcovUk3gKEKOiNA4Xy5NSwlSBLgDgoDeAuG+EN&#10;gYaIcTGI+PVTQ94U4Dl+knC5UjGQGKVxXtaB4DQBrTD1p//kWM5LHQDBuMcBYVEJA/rZgWgG0o3L&#10;sxnKLS52CaWjll/likAtE9ILhA2Vi8WkEHmRcRVQ2VJnBM3ASgnOIJJWhhCQ3OLCSytgcOBxv/71&#10;r0OacslERyv8tBgcHwkOgUIlzBlvTxAmow4oD36SwGfImrmCd9xxB6x5WDfqINJh9QbZvHVLIV94&#10;1atfdfNNN7e1t2F3caDmqcJ2wufLwmWj0hOT4/mF5XKpqhyf4kZSR6HjpOrOmqC8zrN2Jtp6OjsW&#10;OlKn2tILuQ4nmXXMVCWoP35o38lDx185uvGu/p4Ntdnkwum2Nzd2/cJ6bc24py8rttSMmY1OxcLe&#10;P3dBFlZliWkFwlRhOVXsAAVoFSh1dM/O8KLW9jemP1o9+W03vTW248d7/Z1uIqnpCVTwZZVyRobw&#10;6gV/4USvF2dhyc5VmD/UObDxTaXRodnOWEmJr7OElCeLQ9I0YqlEPJeLW8msluy0Mt1Ob+Owc+IL&#10;96Yrx1YP1EyvkkD7X6+nbSU5UL61JqperaESOypS2HAuTCNcLK7qd7jFf3ozXixx68VYCsUJXM0L&#10;XSOGtGzm68vxxJJhLWjGIo4L0JvPiKC5SZg2BbkqfwrdGWitEx4o5biJpmvhlY0bVIE8tQbDH48Y&#10;HG7MWqxVWM+0twdtHYi5NdK0xlNcY+gX/ExgUsrQQnBC8cAl0Yzlwr8qzwnDL9WU25Z0GYBXnjqJ&#10;5MxYHw4A0MZjJWNCeaaU0k+pp/EbS3YtdI3MDI3ODXeXOweWWtm5LoGFVYG10Daoo1rQvWo3KrFi&#10;M1MsDDUWtpWL6/OltsWGVTTjNmMt5hSFgpWJPCFfqTO9p3gVsIQQlp4RYmMlCyv9DvtfjD2V+WXp&#10;c8XpQV5jxHmhr2cgzkwiVATdN1GshSR4SW/Dy4iuXtJ6vtSFM1+hcn6ri8fcGy642je+pn3mk7PT&#10;p+J7bs298e1Ge5t231e0qVPuza+0XvVGNxOzYI+y2UzTqcfs2Kc/85nFhWXgBa8Z7pOVXAjroWbx&#10;xbfiq481P/Y/yscerd1+u/f6N7odyXpjmZyLdr01e6BoiFbH1dLCtJSIFzmlCPIuwxJYrVzRMDP1&#10;xfypsel7z0x/ZT6/b4tt3rDzB9YM3OQSnrpRjsUdIueoHgCR6z9Rb4mjxLkJfKGEREqEKJU37ITz&#10;wFhlysi8aVX3Lyb1NsvP81i66oWF+IdJarPW0OtN5pXURAl0dEY3Y3E/jrDWagY+Y1WmDFFSWQEv&#10;EsgpgrIHtUAnSGquXomPncn/1Revy3XM/j8f6NtxHQlZkEwRTIH5yYz90uevFf0A7CO+8BCoUHoM&#10;fggNC2RBQMlEuXh2YgQoTEhWVmBMYTHlqkG4ohlg3AtWYx4ciAYCASQB4+AgkYpiSQAJs8yANuAO&#10;GJEZMKhB8BZ/0rfQCRN3FtcfuhqoWcz+J3/yJyAz6sNMgswChXeIqGDDOf3vRuMEVqN8ECfUo4SV&#10;/eM//mMawkY6fNpOZwhvCqdI7wcRS6cnsXKl/wTKQ1sCQ+lmQXjAODpbWFWgMFNVkpgKKgQUzv6o&#10;Xak/UlEgHdEVEKeC9kDGmAIjcEZoZlAjpClWJf5rWAFpkXSzNFmw/gUX0QOwYHBqwrwZZVINhMJC&#10;eMsCVIV5xZ504yhD8ACRfh6LcSEA5RiEFkGgQi2jCuCSISGTiBBCarAPFxcFAgCXqwNHi2MWF5Tq&#10;8ScRdvkVwIpfF1u4VWgph1MTrBf2NiGpDITdStQsSr/lllvb29s4ppVMSEWt5BaUysmDx0+8m0+f&#10;PV1eyJcXSw1+ApYhGa+UjFo9V6m+OpO8I9nZbhqTce1YG0GkMmUDv/Fkw/ROTY2NHx/b0d5zWzZ9&#10;vVkdcJeGfjJ+3XvWa6NnPX2JaVziUxmNzmA+PXsRCAt7AJuK5NE0bCAs88fKSYvQnIRQMDvcipfI&#10;O9qjmSc+XJxbbGx9TTz7053prBFL46XOE4sfeou7RTR5ESX7xSBs6b7Ggx9bnj3QMbDpTaWRofnu&#10;eCUWt+ycmdRTpoViOZlJxbIZGK9MkOiChrPamofNgx9/UJ85tnbAQJrbHs8SHLx6aoFOK5ZOJdqy&#10;ejLhQjorHYRh1S7MCuP2esElgrBilhiutm7RcWYDfcKKTcZTM3ZySbOrKtSATKcpiSuzafHAi9HF&#10;+4WtzSZaqFizmQm0djvWmUi0g+mWeoZMXgiJmJO0pqqL+87sX6gvdg10dm1oZ7DBbB8RyLlwKi6b&#10;enqUu68ZswyYXwKq4VnMvYs/MOnSDZV+RhJbAweZXWLwTR8Hc4mWSPojnix+5Tlq4TylaADCxkqJ&#10;zvmOVZODwzODncWOvoVVlwphecF5gGqkOK15ilrMaSSqptuY7S9Mb1subS9We5eqVsG3CSGrUubR&#10;19BJCWANSQi8KGQwLbhWoCdMA/0REJbHHw4jFBI8B4QNIeOzGVa6bLgWmBhOxFvkX/yLf4EDRARh&#10;LwPM+m6KwH9B51lQMVcKNeMrXyl++mPOyaNdt96q/chPadfvJXJWafpMrrSQbOvyekfnEroKM4mM&#10;2o5BtaobC3IjHv8n778QyF5GNv2r92qf+Qtt/mTxrW9fftvb5+M8zgsxzerSrEJrKu2ZyQk1x9KK&#10;RfCSL3g/tfOqadaPTi7cc2b6G5PTJ4qFWvfSxt17dm7YvBqvYq1ZwVLAThV9QM0CrWAHpIbyrSYP&#10;xR2jxYLaFuFMTs9PHV1+qnvNXXt2/HKLBpzTrJTWcDSb60VgddpOV0ex9DPKX0uvZjVmnEwiduGK&#10;AiBlxJ7WdNiaeZViELziVzVIknSHVrRPHpv/9599XaF4+ld/e82u3R7eGpzWxXFE73ipCQzYNYg6&#10;JsrBcEArHnYQHnwhika+oUgBYWA7kAowDuBFJ8NdhGcVu+GsIwBFQDBWYQWqEkSFaz+9KEynJEHk&#10;DoSjpRv5vd/7PZg/zojGAF6QLfwKdwuJCMYi4BQbYYIR0VIydWBmHIwl4xyZTFBDotYMksxTX2zo&#10;yyFAbbSbLDDE9PNgJ5hdmGDAKxQps3BUDxkDDCXIFT8qgCZ9KZ0n1YAfpeOVTo9TCDnIr3zj+8+8&#10;PK1gHSKZLhcgyLloEfAdcA94FXvCsAoHzCQ7kAxzISCmAiBp+EveOGgSOK+4YUhDZNT0HOP51pjw&#10;3JQ7jcLU9NVsARCDj5ENUEneGgw2EIRAdfMThuUK8ms4EhCGldPJ5bv33nvZGdacjcSpBZoLnqRF&#10;0PBkXmCIgnG4PcCyLLwWOTUyCZQkRA6GZQfd0iLOhQXI4AApG/LlnAUiVvnGQc6zBi/NSAVnC96v&#10;EgJdImoJvRxanD+xIGMdcViR9zEL27vr5c269YpkdrXyknFnbOOkESxZ1mznQDWmH5+fGR+b7qg6&#10;uzX3VaZ2Y7c+8guprT+zWlsz7fhLtmG6hB9xO7X55NwDS0e+VIJV3fGujR23w5eRtJOhLUPMiwgA&#10;yB5DnHfHiFlt7px98vMz85/32qfaO37VW7V3QBsoarl57lO0jjHH1vy2wFYZL5+9tFzKqDkUFB0N&#10;w2ClhXXy+vy3Fp74tDd3sHd4x51A2Nn2jmYma8WUOB5yIpFI8uFpiccTMVtF2dpQ27Q0NvmtT37+&#10;1KNPX7d6w4+8+a3xXHZ5bq782BNnHntgdVd2ePf12vqt3uBoRd1ZXhLbAWjo0GIEcFDKWkg1ahH3&#10;LpOY6yXv4i9ygpe4j1SxaQytcvLMzD1f6/bzXVtAbWdds5DT58h/7ATxQM94ftxpqIvJ1Lzd2IQC&#10;pKShvDYb8Uy6Z7B/ZF1330BhXUeiqy3ebvOyOPCNp+/5wt2L1dLIlg3pbef8QEMfLKVLMAzlhMRl&#10;tlXQjVYHoTa2BpeqV+KRke5P/EbJnc1wlr4SlQ88BN0NV5t9pLtUShdiwxWszrmOVVMDnSfb0vPJ&#10;weXRC0JYJAcXNPTFXuKe0VhILc2vWiptI2Z0Fe+uaqpEsK1sqotY67GEYcaTgZECE1h2k3zd6Zia&#10;lZMOQlwQaDh9KA87yn020gp6YdGNPQeEvdjtxiF0snTByOAokKLgD6Acwu6PYiGx5I21clbrRd6/&#10;L5KFfcEIO+wzw/q/yJp8l3ZQjsR4xauRbjnw0mRpY7TnG2XbJYEgIsviTLl531e7/v5/aktztTe8&#10;NfWe9y1IQmAxu7x7nlcu8l1W5gXs9uAj7kf+ypo40nzn68Z+/O3AVsevpQ0Pd4KXtj9spstGo81q&#10;ZgkrQ5A+zWL21vb8pGG26yl3obTv6WOfWFp+pDcdtyu5uZP1xeX5Pbt279y+A5mqgqRqbl6pc9H0&#10;PEer1TuefkMEcZZZrVQOFQ5N5qudfTfduP0n4253C4DWXaDopaJzXmDAWZO4v6Q8SVhZp+75hw/o&#10;f/GF4XKj9z2/pt2yt6o5KddW6bJVLvZWyLKXbgGdANcg4XiigRMExifYJ2gG7o1+gPPSZ7IDEAf8&#10;Sj9JxyIiUcAoi/jps488NYANEAwErUCxsAuSo+DtgIzgNvAfOwvTKXNipJUCE0MigrTAZHIssAyI&#10;xv4vbOhFtBnSnIK5pW7AOJAWcBaqAjQmJiX4PzNOgE6CtspZqDlObOwJWSD7COAThwHiBiB+APPJ&#10;TzKFJd/UlkKgRWiCvF/CGQaKxcOJjFZQuYA8CGb5dfv27WhqW2FSlbo3XJ6jvaHGl/og4YD7lJl6&#10;XmTATfA67y/WESoAPUO4j9oBzS7ok1OIO5rYhG9edhTC/vzJq0SaGUYyIRMv+gSYaSiSsEUyQYEk&#10;misFYQ9PDwMtlYdiRxjNDfPsO1bnzURdGZdwmSXOBafhnsMo8q6V7uyZ97QHqQt+ZTYQwklSXwiE&#10;HTSNEdPcYVrDtXqi3qgY+nzcana2jfcNl+3g+NL8mbHp+EJ5U7l4s9nY06GteU9q68+uCSGsQ/wt&#10;PMEvHcLSe5hWAp8errjdbKvtM8Y/nZ+7r5rcpV339tX2KwwtBaapmB761ZhDMs6L9DAXg7AL9y4+&#10;/il3/mDf6M67amtXz3d2OVnCMOA+1MquEcMhRhFaNgjUUrRWV2xobmziK5/4zFP3PXTjzut/5Vfe&#10;T4yQoFbWHj146JOfqOx/unN4aPTtb7Nfc4cWT2lNRyNjg3huqW6l9VHps5UmP1qeywJqyBHz7z92&#10;4i8/218o5UZTWjBFGApEck3DruqxvG8sNT2yHSQymXQu27dhY6I9m+zuMjraglRSS6bgGDW0JimT&#10;WTUVwkLXnvzKo1/4zOeWq+W12zev2tovXYlAWJlmkp5I5tqV24bCKapLpaMlUhYrkipQfKQgAOiy&#10;IQYYDTPnQt48hpU8Lzy0554m5q14jxWsjtn2/vHe7JFUYia2Kr/68kBY0ykmSgtdS0sjy9VN1caa&#10;OimZq3YlHk8l0gYKGKzHOD9mJ0wLLUSNKM/UvCXSVYv0O8wa0w/QWQuLECaYfWEQljIZYcv4nt6D&#10;zpcJKWEU5EJLzxiSIpfl/n+RwPGqg7AAF0Ql9HKmhbsJnUgajTSjfxRNSK7m5nKf+aj2uU/WE9nC&#10;a9+UfdVrU1vWfMfXG4M/L1tzWS7KcxTy4MPOh//anjzcfMfrxt79wwUIuBaEbSrfpcuyXIS3rekO&#10;z11cze7wTDPFCA+aNpMdvl6dnHnq6OmvLSzs62yz1g+MuEX31JHTU5OXB8IeLBycAsL23nTDjp9K&#10;KAhb0fSGy0DyUgNAQnwQf0TFvUaxlrByLhGYDu/X//KLI98TCAuEoPeDBwUk4CxP7wc7CHgAlNAJ&#10;gBlgK5EHMH0M2AV7gSjoByDRgCKQcNIbSH9L30tfBNuKBJN+gz6Wn4BEdLNgFaL6MwsP8cmsFxPW&#10;dLASA4FeF2UtXRYFUg5yVSQNEuEeZ0Q6ZCog3fWl3lZUiaE4aJVWwAvC/UmiL7p60C1VoiGgOsmj&#10;C4pFkCPUAHwtOwvaEy5AFunxKJPDoTwE59FAul+qxykQ8LAFsCjN57zSS0MxwPWC9jARBDDNFwEu&#10;hgUIijcYP6k31DMJEZ+7PxRUzbVAwAqPjrlAsbCchOUSK8ErcyKV7qpQkGxb4U/PNiNSOjhU9pQr&#10;IsMSrgt0LPgVXhycDSMrsQsEl3NR0N1hKNZRTSAaYcBDi6DVOZEocc87kYKwnABpCAoSoK4EsKBQ&#10;lNHcDTIU4AQyNJf7iUJ5sTHAYmGFK8RRvTFmzI0hIxgtVobLzVjDKTMBO9g9tWGr05aY8p3JhUIw&#10;kx+Ynd5QnFgTFEd+JrYdCLt2RljYFw5hSd0VQ+PYrPPgxrLaUn/xnvLBz083D2tDP5geeHsutQVB&#10;JIN4T4tVi1o9e2EytxWo60Is7NL9y49+orlwqH/93je5mzYs9fS6uTYrjiu7GlW0MjYDBbAP7jm4&#10;eenJzjZEE1/41Ge+/uV7brn11n/9b/9kYHSY0WVyZjH/mS8d+csPL8xNjbz9TZt+9ifiGzdDLaCO&#10;wMDq5cEktVIWnBscSyTbq3d5qauvwn47ev5L4wf+9FM9Y6XhnmzVmY3ZTS3XZ+XatO7OWjaTJwJa&#10;Jhbvbsvw8hn0ku2ZVE+H1hFTITHPxeRiJo7MaoRRV0/GvV/7xuc/89lyo7b9+l1bNmxWfWgrQ7JA&#10;WHm7i/tKa9Qh/U9r8l55HKvt4oHLIkHyEBIwe0XvCXhlmkkSSfPICCAmmgIsbKwUg4XtPt0Z32/Z&#10;E+ZQYc1lgbCu5bsxJx9bnm+bL68tu9e55dFyPlUgxGSyPWaloYIsW89m4lneli7JhPQYnYu4OIhE&#10;lXU6QR520cKKkEDQ7QuAsDRZjqVjwkuDnp0eEHKaKTDJTxhyEoLvXzB2PL+De3Ga7xdcDTlwZYf7&#10;IsH0d9kVtKSXDi8uDUdG0JhOBi62paEWjx1z7/6YdffH1bz0W36m/sZ3Nge6rYR2bvywsvwXxk59&#10;lzV87t0eeKj54b+OTR5pwMK+GxZWa3q1jOk30O9clvIv1i/5QRKtHBP5nIWUPIGR9AkKYuqn5r5x&#10;+vT9c1OPdySsHeuuH+pdMzs1vu/pB2emipeFhT2YP6BY2N6bb9zxk+cgrIGMwGKy+ZLaq+IEeryJ&#10;IHENx0vYOQcIe2i//ldfGv2eQNgwGonM9gpuE4EpTzrroTenbJfOVPWhrQc2lBCsXGcHoWZD8jIs&#10;nN3E0yDUsIrKRdCbVEbAnMCylfW5NDuv8EAFIEm0VFEgyIloTjiDHwZdESwuOFJws9RN2h7aamWr&#10;5R0hxKT0nHJgSE6HD2loBHlJsedKIe9KMvu5n2uODY0jNhFwKctK6bA4PEjd5Ce+ZUQhcDHcWXYI&#10;2x4OSKT8lc2nnjRwJZ0hdwLDHomky/p58mUpxGSkQkEAeUk4G95DnEzMIXVSSK31epO6cpFEjSFG&#10;ab3zzHrcqFngAWOVne4CmDUbxE3NjqzuH+jtGRrIdXR2JlKrYlZvUE82itntWt9u8ETF12qtuC04&#10;Uye1GhEJagsnUPeZfdu7kqNcvRIWUM60FwkyxYSomvpBraXCDzi63QqQGdf9I+bcUtVz/e7+fq0t&#10;7psl36iqAAIX6RnOuXupxAuskspPZefy63ptvD512GsstQ2u3ZEYHvK7Os1MNk6oZssUgwj5ilkE&#10;38STRjG/dOrksSNHDw2ODr72DXems1mH5yup5dKxoLw8cfrI9Ny4lYu1D/cEuTixych07zJfZnCx&#10;JSOq0lYqx69n55y5era0ptZewo9DIAszVpyrLRyb98Fr3W2ljkSlI5PeuSW2cXXyuo2pvVs6b9jU&#10;s2e0c0d/ZmN7arDT7sloWVP5dKmYNRImFY8v7h4igjDhGpwYIwvyQdfwR9YM9fcMtFxHlBOFoCDp&#10;DVEvy+OkhHlqS+ujBtlKSCr7hP2IPCkMrBkf0x0w+mcAKum81cPsE9IcN7F4tpHNFNPmDCpFra3R&#10;cUkRCS7W/9JGHgQbPYzKjBMAVAinoCdIT+voWAB5MBGCAjvOA6PS1/G+PufdJU86nSbfVJXxLawJ&#10;jZKIBNILvwA0hnGEPIBooWTm3XDUYAxMt0MycU70/7P3HgCSXNd5bqXOaXLamc05IScSAAEGkAKz&#10;mCySohIl2ZZESdaz5PTek/zekyVZybJsU4EWRUlUYgYDQABEDou0wObdyTlPz3QOFd5368wWh7sz&#10;4M5igCVsFXobNd3VVbdu3fDf/5zzHxkWpQ7PrxbWNbmsfvBlFHUDrnr+FK89hFVLcT2ntKZQo1B5&#10;mJTGHPj1pZPmFz5nPPD1SnuX9dGf1u5+v9XezNKZEB/luRHM91LwK1hpo2POsRfN3Jx9YPvi4X1K&#10;Bsy1Q6RJlVxdr3y7QDA6OKGS2QvBJ9A14USajWRDzZkfnz323OnPVYqjbYnw3k3btrVuN8x4dnZh&#10;YnIKPayujs6OtnZ/taAWtN+V0Fq7lLIqXq5jX5Z/pjyTq9RjyU2b2q4KuTGVjAQWFc55fQiWZ+br&#10;CZLGRU0hlhFxCQebm9Ff7ONGEtfdovV01QlsJcCVqVSWoa+8Ml/mDPRlhg7fPqkyUUnX5n4F+sg4&#10;yc85RgBlsCrmGIYCIUcDqLQS3cqRcjZRshe0x9jCh6LuJNv5Sfm7ozcfChyUTcqwro0zBG5O4vUk&#10;VxSUxhbgZr4SqlW+DfBoUANBGQKUKSZ1KVXwzo4IeMnlgptS9Il/0QCwSiUL1Rh04Qsq4WVuVipH&#10;ULjUkgAbuUd5IjKGrywDHwrrIWXjyGAMD+6aM/O5IPXAyCZuY/Io5bfBjchJpOrkcoLOpQYu2JYn&#10;JHneQRXIBBaUldNxdpoL8zEwF9RLvBvzsWzsK6+LJOlTzUnHnTStYjpjNjWFEWapVpryhR5d344l&#10;N072NJKymtFImAarpvnlNFeqL10228GpWJopBKuTlJrEtPNGj73pDY09b21zK9rCo5XiUxBfXkEr&#10;Y34Ig1/WuUnBqAp0s1hyJeKJaFR5DkhADE9kRYtUw6MFs0a0KK6tRiRuoiERjtp4ZaJfG9I2dbe9&#10;5c6ea2/Qxhey33zcfvaENTsfge1ilVVHFYpAAMtg9EENCdF3xZX802vNGohi6cPU0p3Z894bt//Y&#10;bZt+9o6tv/aeLf/2vakfvSb8/t3aHe3aNXFtr6Zt0dw2t56qaKyWGSqtZUVJg1BAlQgAqcRIWGcg&#10;jFpe2IS4IrmlF455MSFfFVdKYrnzQY3SUIO26g+T0nFUf5NOKMs86bEYenCKwiwCbsMQBgGJjYZ+&#10;JEObP6y5nEBGivP5FtbZQNc83IXhJ2Nta6W1YaEhPBKJjkcasw0pO2lWLRIcsVRioeRUqg6kj09/&#10;0CXlZoOBg3MLHA+2VwJuZITCFQxrGtY93JYwS2F9w2lYxsGgYi+46EbVyP8O5/GtAgjJqbgr3DIZ&#10;kZbyyeefCP3JH2iPPri4Y5/20/+H9pb3lpvR29AsuxoPyJ7LmM5fjfpcZSJQA/CGLefXOpFWX9Bs&#10;EHPUCjfpVtKpLY7PPH9u8B67erY9Fdm36cDmhm3Krb485yLWqjdu6L2LnIyA1uW9dd+wj6Jl808h&#10;zmkbWsx1niyIHw+eKX084MUEZgnrFmAdGqEfWLI8TQeQlM8DpjMYggRm8dVKYBSM26IAwwGCg9kR&#10;83JwEwKC13lPqqgCNMXNkp8HWFkuR/nFJi7YWvYFUktpBbGt3ILiyZG8yw9lQOZPoQvZofxSDwJe&#10;Ba3KqVh7ybUEBK+cpy7lHmXlwJGcU5CinFmmg5UoWao0KIkUWEL/2ZffchJxdZBnJCa4AIDK4xb8&#10;Kj+X6TKotPPzoyqAPMeXITXU9MsPfDSmALL8ydkFzgt4pUlRiczHbEBYJiE2ZmXMo5Kzh/fGlgYi&#10;m2zPnLe9ccucT8dKiUiZwvcNWlPT6Uo1o2t4kUdMklqFudhybuuVteu3h0up7u89hnHH/8AfB3AE&#10;0zI1rbPe9I5wZrtWHXFHvjOZO1OOa5m4ntKKivZf16ameh/Cgt+pBB9/hHg+xHL5q43zbUVd3Qch&#10;FsRqqOxoFYLMSJWtVsZ0IDPuApPSkauu3fW2uzf37K6eG5t5+Gnt9IBWIhoAhsHw5fglY5cSR6I1&#10;vq5ftP9X9aXZMeRgE92x9ju2N//QzshbN4Xu7NLfuMm7ut3Z31jbGq20auW4V484mgpXgogq2Xql&#10;btYdnhhurJLMSyXI8D0GyQOPLIZyKVAaBKwrzgcSqKN8SWIFDSQNs99Ml4ckeeZ8JeAvGDgYEbCA&#10;MKzg3IO7J4IpfCVKW7joiNfp8lrWH93USTZ0vmEZJBnholo0UU5HpqORkUh6lDS5CSsf8coGAc3o&#10;ejm1mhrYmZbrdfGyYmiGGgnCOsUas5IFWVf3CQ4WAkYGfdzX8FwCyHJFxFlwAiOaQdWqrGwvix25&#10;vFL9r/cryETPSzi1ELYdzcoXa9bD92t//DvlE8+Vb3hD9Cd/wXrTHU5zQifXskni0cj3MFVqEF2n&#10;/XrjK/BidvAy5oT1F8tltGZcCKfNRLxQHT/T/8CZc9+cnXl2d0vXztatHclNlhsFJmho5yqCdN3s&#10;3cuWaKXMzOXe7aq/u9yTrb/+LvwFyEPghKAZ4fZWdm0ZVQSoBTiMTwQb8Tk7spYWZLNyWSu0nKAf&#10;ISNFPJVPJGmtYCmBhvLO8WJfkn0pzEqD+yXesnQQbkqs2wGJKLcpJwlAtlCJ8omMfheAZoHmQlvK&#10;kUGZ5YQCl4OyBbRocAmZcdiYUwI6UwBfcAxnEID4MpswLyt/KCUJALegaqkxgYhC3smsF6wipHoF&#10;fPMu97uyJBy8PPGtKE0AduWKcga5tDA+QvSubAPBr1UhBKrKeaXRyMOmUvh9AF6hYIPT8RV/4ioH&#10;ooWb5JjmpmR7Q6Y90xRKZOYioYlEeD4ZzhpebWik0DfozM41WqHNba2b2tob0xkK5QdkywO/xMaz&#10;+mFkLVFeUhAPjuX7N4IGq1q07OzPdyGxsMmaO7Mwf2TRGktr1fRlhGGqIFNcVP2liTCvoH3+E9Af&#10;9CIfgvhi+o4Ns0deeqVt7dUqhCMo9wVKWIcc95qbMjddv+vdbzU6kseeeWzgO99eGOzXijms07Rw&#10;ZZFCNIYlqOSOel2/uJFX84XCBD27TIdq0rRO0027SnNNgdLlvkqzwgXARIQN1xJ0sEL0cDJiKfdA&#10;X1JYMbJ8Azfv+7WKC6HtcMKQCGgqy6AMPX7wlvJ/Vc9Y2q3faGUxKpsMi+yIZhY7+IizMbayxiNy&#10;kyhRPArQviYenw9Vd1NedzICL+cakFFjQzY/DbpfFcSn29FoIRadDIcHTHPWAsIalTDuhUStMIfY&#10;Tr1UKwdxnJRNvPXx9JIVsAxSK0eiywA69BcqkyqSEZlIYQIRqBPundABNqLc5BLCImxIJfxveBJW&#10;vsqNXkkhm3MLqXu/qn3tS7m+odzb3hn6sZ+N3nwTIsklg6gBpRDKMy0Fs8vyYPwq25e/7xNZtrIv&#10;9zFx7/LffMedV/5a6xRGGN2uRg8xgtJI3/i3zw19rVQ8194Y25W6rjOyCVEr8vjhf0NKCMaUupf9&#10;vjdyqQcE8HVFzSuPtHXfqtTU8r8LHuulFmbjjhOOTUYPziqgQhASH0pIFvsBaxbMpIKNhDtTo9d5&#10;c3kAEPm5wCC+hSaQIVrkTjl/4IHAnwEcpAyChwRayXXlz/XeMT8M+EIB3HIGGT8FTQawj8/lLmRS&#10;4Lrypxwpw50UkpIEK3yptwDsSgXKmeXSMorKGQT+snPxKB3cWlCklxm3pUqDgVcAqEBJuZygRA6T&#10;wgdVJwWQwgc8Ln8KRxM8An4lJwxArVQIvwoQdrAskQYg1bLyxledF74rmCXVJNUaIDZxHggSUcop&#10;5EnwOeCVjR3+TKfiHQ2NW9s3tbV1eQ2ZQkqxsCVTD5er5ZnZ4uwsDsxtjY3tzc2kjfdBhG8q8fuq&#10;X9eXy0H53d23EOPop7yZbNyJwk4xnu24vnnbdV1M5Qsv5vMvFZ05R4tfztTI6QOg7z9HWTMsg36p&#10;YrX592SWizHPiaJ8r6zUxAYr39Ya8WSKlnWQqPW6mtveeVvTDTuHZgeOPfHQ2JmT5NXmEMut6Sqj&#10;kqMSFGJfdomQfR2/cO94VV+kFqaySABeQ5cxSrvE+8uIICNou/jthx2aghdSCatUy2JFj9cfSrwo&#10;gNNQTFytVRJHFojKBdmz4KuQWmTxgQymo35vqg4soVpKH0J5wypfM+W/Cur0u5V0PIYw0VGWwVFQ&#10;rIwmsmwVBRlibAm0pKcg2kz4LcGe6uecwP+fjBTBmLveUXXV430I69uzVLs0QnYknLP0KddbpImS&#10;6MH0qp6jKGkVBlKpqxFWxgtuASJWKOTgwwvGvpcZCl+m8LKIp/9wCcYNFAkQrEYvECkcuFhksWWG&#10;u7yTb0il/S9wEoIcPT1vG3Oz89WHv6X91f+oDg+Z7/1Y+4d/Qt+zV+w7yAWq5Rl9pqpyki6jhMuY&#10;zl+t6loBXP1LnIdl/t4rfK1d5oynJYuV8uj0iYGxR/LlU82N1oGd+5uMHUQ9ai6qO6z58NBIqena&#10;ym/kvaspUIC6/N+Hr5ezLf94ucYu7xyXc91VfiNwZCU5J+MbvVvgrCDatdhBwTcXnDdoogHFiFmY&#10;Y4SCXbn0Fdh3AaYUlHYBtLqM25UBSgarICet0Ft8Ip/LzQbODML9yYygwMp5vnYlKSsH+K1A4Ss5&#10;RupQdtgCd9iVpna5BYGSMoZLPQfVFXBtL9PH5dJi0OewwEjIqYSglbuWP+VCUue8C47nh/wquASo&#10;XYotn8hdUP7AnUBqKVhOyC3IwbLOYYeLyo0Lol11ajChiKhHgirQ/YJSDfhkwd3S1ORDKb1cSepL&#10;NmkWdhhvQisVTcSbUzo5VZjn807GyXQn9KXcUrFQampt3dHU1kk6kez46HxveFOt44aWenOp7lVC&#10;rFtUCvt4rWBURqtzfVXNCbUf8MO5zIKBxUt5ma6+YFp2e0fM2agRpYMGvT95V6PFVq1RK2ZydrVe&#10;Pe4ZY6GmnrS9KW/XolaEZ4BvOzSnwiZUFdynj21ZZCi1URWGRCQE8nlVfWmoMtnnuqWGLXtus7p6&#10;CjG9qg5JmGhNL2+qtVBClS3U1MxYfCGXP9vb19vbv23L9rvecldDusHUrTLuB7YbKRPqGvMammvR&#10;pLlUyx09p831bwpFQ83ttUyzqUcsQsMd8qpUTReFFOLcFBNLrBtyBbwrwS31iaI3VVJe8Nh5qlbd&#10;90bQnnLFi19rnV8hJFUYldz0ewpwfq5RtfVqvHA3RueBZ8YjFHkBxbvSyZCLUjlXz+fxUcUzkAfn&#10;GP8wXx5d4VLhuuFX1L566sbowPDwuQGe4aaezU1NCMwBRhkR4A6BmKr7kLfV9yVQ4FUAqzjKqq+W&#10;/1Sfi1iyMLKir0xLYRTjUGKYUE6h+zQ3N6TSSa/mEEOcrCTD8xFrPlLLOk21Bv/pqhyzy+1L1Z7w&#10;xuvZaD8qbEONE7SSqBOOVxKJxdR0ywRaQfFY0o1Z5aRXZXYOmaQYI11HMLgL/uZPZgg6OP677BPL&#10;hb+QjGUXzy6XUjJ+KwhVxiPGMiRvCHTDFxb8imMScBa/CzEgysFyvOwLUXEpF1p5zOUVdb1XWev4&#10;lVff4JIAPlnjugVMeWousf1WovRNyrZWOTUS/9xnY3/316o7fOij1Y99XN/azZCtLOAs4ljDkTGQ&#10;P5CfVkuY86hwpf+lZheQIay5XtHJV1TumRCXqWjTSO0zygqF6yH/pBWZvlC3EP8+eoTMQ8EkJHd9&#10;QZsJpvmL621s3D2uwrmcAzuWw7lgAxjY16xhuAIrVGXQpBFjFaNQKg+ZpbtZPWzpngUPgHicbkYd&#10;LGSwO/UmnAFsM19HYlEPe3ZUBXiSUssK5StnT45+9cTgV9z65KGuXde1Xdvo9qhUKRAQLitedB9V&#10;hpP8UnF+pmIvFrs7O1tbG12jjnYf6h7+PfoWt9WGuyJmozBDusW6AdUzsA+VUuanCzMzjh3t2LW5&#10;+ZDloEpbRWbRRPoJk7cayi71pZvcsg+AjbRO2pVEDhnJ7Gzbub5wpR695najs6Pk6FGeNfVk2vAr&#10;KluC77vmqiyFzHfsMjIyVula0SCwZHlA5UGzb0EMkbVaRZoR+sofLjnB1LS0Rpdcq6sGwEWQygWH&#10;BX0k+Jx5lfSDSq2HOFQdJghZXfWYKbhkclGtywoBlxSl5LgVPJXNGtVMjC9meN3gV65TJW72u+bs&#10;V9i7ZfhaWfK19hXHrHR4wbuI3qjfqOBfLH96zvAIsK2qbL9YaZ2aTq4KRZeEAqN0UBUXjyEBk3jx&#10;MTJmSt1ePOC8zPgZ0KUy2EoVsaOs3LQZ1iMYd1TcvGLYEB23dCKaGJlpQ8Aoy0dASltStXB/W4m8&#10;Vy3PqpUWfBiUJyiJnOTiZ7c8JQgMDeawoI5kwSSfB8SSkE+8q7EhQcC92gj+ip53mY2Tl7CpIdXR&#10;murpjG/dHGttKS5lp0+dqo2NWRUSeno0PkhMAKQPJlQjVKhREsZu0ObpeHuV013R7kNtqZ7Y9Fx2&#10;5IVJczgVYhyqEf4lIi2W4zI+CsL3kawa3RWQ9ffVy2IBABYwxbkiotIZkFc2FFbIzV8cyOfLK5UV&#10;THYwYQsnJ1nBuGdM3XrI2nLo4HV33tF9+ODi2eHTDz9ZOteH5jScogO29vRo7cImKL09aF5C+8qq&#10;jvngCjIoYgkKAMdanWeDnuqrfpqATGUylk1sYYJQISaBpDCUGNlxEuCdfeEsMb6z8SH74ksqG/vo&#10;KMPFAmHRR2ShyHmQqRobH+Ng9mFwS8USAc4QuCstUK/4Vr9r1lAQRSkOK5InPhkOTRrReSNZCScY&#10;7Ss2qTPTtGh/bS1QQ3zfhTl4xcX4nhNIu5WPxNSDO8Gdd95JRSGzRSptHBi4rljrAkuW/ERQ7MaW&#10;53V8Nn8aDelJXYuzhnI01JTKZCLUtdRwb+t3Pp944utzTZnpT/5z/UMfSbU0kLkNT7f1vBT1CJqq&#10;xq1Yfip+6jltYpDhsl256iA+pVcQ8zDcSMjNxJBwQrfVt+rSikSIR57Xd4GI37REiGOD65yRWEeR&#10;xI3aWpgwAt+yopS4vFjZCBdilp2OYKUBeoIyw8monah5DREr0xiJNYXD6VAsrsWIMq7NaC+dmH6i&#10;d+wF6I+eTd3tXZv1RFplesaPPmSRzqQeDXuxiB2LlCOhUsTKhs0iQuPYr+NJLZZwwrGaFVZO9+HV&#10;XwY6JAoQuDWSckVCXsishMx6LFKJ6bWYUQ1rdiSkJWK4/FSjkVpjAwJZ63ppuPHHQlqciGUTVO+q&#10;d6Nm6UuGzoUkTw54ikmoRp8Oa0Vtumy69bBWjWTJRFsMz9RNchhyUJ0VCqYqPPNCANaKrdc0FjpZ&#10;PVQBVYdB8UIGKJi9VqrLjXzEYGpIBR6gx6XDNbviAmRVassypJVKUeaWLaMY1vMm92TUIirBuEJU&#10;asw4j8QgKq7YpqAeWEcVBvudq1onKCehko1KRfKCYYHCA6R/P4/V1/4uYNRwN6KrqxVDWJnwFOTW&#10;iHhiQaPGArWsUVjLVmLU3MVrvikWlqaIOiy6WgRpCXhn6JGFMjuBs4VMb8E7OwxYksiH/XwhT0QS&#10;aFcjISGeh5ZB/tVUItHU3EAEfyk7z0zeULWbyAebn5+ZH49tr7eTpKup5Oll1XPUyBaDkC2PIKoF&#10;C2sts7CIaikWdvmIddQPro1WJZxCGKhBW/RGzxXz83ZnsiO0h85QVxmlsSWzsCAOHSKP06s1rNL2&#10;8iXryZClWFinohd6SxNnHLfQtHXPG62ujmJULWIRLIKbOz8Z+8mrfe0lfky0G8gGezGqzoStkEAP&#10;eokvbGSy6i7rlZqH9c4OxXEmjtZz+fKLJ8YGRqKZhpa9OyqpCAvciPLhjFG8lZs8l5XLo+BJyc6q&#10;HPs6quv7Hfoy51cs9PmN0wSAQ0656srp+13tynwPRUqCO8AT0ldYukGfgQdP4DMAnBUgyyb+T4Ju&#10;+Vwgr6wrguOpGKBqEJrAn8BZZKqKpQI+OhEr6hU9M2tGgbiLTGiRTDktFOwKFtZHoOtlYVWPWjZM&#10;+oQZvdf3+a3WDJLBRXUzrXkRhqEqy1OyGhjhZc8zYCsOD+IHzw73SGlp3oGo1uWxsEH7CZqHrACp&#10;ah72M888g8wWtYTAFkCfWgpcrDhMFoHBQLSuxnFlm9/Kq298SeQJKx4Nwx+WELdkV/r74n/3P7UT&#10;T2sHDsQ/8onQm9/hplM1GZrW5Urqhy8WiCvw7MSJ57Rvfblw+piWz5kNzWTDgN6CboFeCilMpHga&#10;lSJclrKymhWrrtyy2BmFJQmawVq1AQvri2oJCwtYIdVjWIUJBPTU9z7+esjmW6YINLFUcld/1lIU&#10;kBGHbQjDPQCva8QVA7uRW3XqZtHwbEXnoeWIY0DIKWuL87XxM4NfmJt4MVKZ39/SdLBtS6PZYFYN&#10;XeWBpr840HvKiR7xb80o5ItEZBbLtc2dnZuaWxjVrSrSiGSXxIqHzolyTbr4hV+TZXMSBWeYLdQC&#10;AMclz1uqT8/btZDZujW2O+Q1GrWyBWdIekYXl2X0/S71pZGHDdQGDcakBhMZXiKZcHYy8tRQ0nNj&#10;N1+nbW5b0qsQLjZ+JGSBjDixEOkqFRWv5uyoljYRWCMKOVIA6IY0AK0iD/2Rh3rjLqsREtjiHaao&#10;fD92QCwlGxzZdmHn9nA79kg250+HKrCBZTh5ZY1S3WZp4tvdUArzeMY8elNDm48ACJ4V/niKrEX3&#10;W7U0FVS9rmFjww6GZ8eYqjoEgYDq2eBQSdVaitbUVN5RAC2flqEvlEmVPM/rFk3asLKudiKVu0dj&#10;tUL/Vl3ddpI1sl2aCZ48fQ7LBlpKda0Ica8YZdZGr3k9q5mJCQOLHu56KyGseK0F8EgQrbi2iF6B&#10;zEBiNlITdqVMiixMqrCIYDCVrIp30GsmFUenaHGhMjERXSx0UBf14uzidGhHrf36Jq25pHRhlYcW&#10;DRQd1lB5eGMgrG55FSUJUDOZjJ1YbjKbG9bixXhsn4OsFxDR8bCCYUSFa1VhPKpbwvLQR5U2gFoy&#10;sexzqq49qE2eqxm1zp2H3hTp6a7E8XoIwaKb+F8uBzxSLcvRb0z8iURSICzZO5iPydwrCeWI11K+&#10;BoypOBTorlLjRKiLCLHJ6YFzA/VCuaG5KdHRbKaTlMXSQ2ogPL8JEFxJaVyAaOWAV3Vb6xIyJ8nU&#10;tZKRDbrDxs/cr0KXFVgmEJbZF1wl+amDOC1xchX3UIncD/CrOBXIJxwjoJZ9YWclW4wk5ZI0LXyI&#10;aX5mZpYWEQ0BYbXqRDU0Fwa8xmqxTCm1IRDWH3qCCUb5T6iwNV2L1ePggZpVt+OOl3DRmTNINUe3&#10;Dn3XACSCCeLvzn1tCISVRiJNNFjbsM9gwhqP+iEBBPnMWDmQ2IZBaWX7EUh0eRT1lW1+ryKEVaIl&#10;HrMjFQUmwpS/mAu98Jz9B38QefrJua7N1rs+aF53C4HD5vyCsVTwSmW3UFrHq1QxihUcBWLFovHS&#10;Ue1b33CefqZ66pw1OOrML5ou860SEvYdCBgBGDcx564QlaRD8bhFeEgCdGQGuXjguqA3rxfCVtAi&#10;910EfH8ZrUYoLYAH7cZkDFpY6x/UXjrmnT2tjQ67I6N13IRG+pyTg86xEb13SkfedXZgcvKFkZHn&#10;xo5/LbE4v1ML79PT4ZynjS64U/Pu4qIxPaXNz2nEGs7NawtZeyGbH59cHB6tLi52WKGWat0Yn9Im&#10;prX5JW1uQVtY0mamtbm5VV7T89r8gjafVWeb9Q9YWNCzi7PlmfHJ6dxQITmktQ4tacN97uA5bWBQ&#10;7x/S+ofX8Roa8XqH9YEhbXDC7RvyRk64/eO55/Mv9saM0eq1qb5N089px4a0oUGtv1/v7dO+skN7&#10;xjCOGOYTpvFQRHvK0Pr6tOnH3YFe5+hJ66Ve7eyIdm6gcuZMbWBAHxqKDQwbA4Msx020MeNRBX2V&#10;69i6HXvWO3grAza5v5VFVDloAJt6z2kPfMt+8GF3sNfMLeinz2hPP++98II+M5ks54ylnBOL4zgG&#10;W6T6hniEov69Ucnd1lt+Nez57gLKhqSFZmeMF55zX3hGH5/Qhof1EydqA4PmyJB++mSZ22xqQUn/&#10;B20D5YR44Vk2OR59+D7t0e9ok7P60oL27FM6+0efc+gWmYZUMh4VX+zXeFMsiEBYWFh8YQWpiH08&#10;ACUyEMvowzglnssyIQXmbJbLMpdDs1phReQo9X8sL5E42X/MQs5eWDCy+QYeo27PLU2bu+r4Gnmt&#10;RU+rKAirZCpjdsWqDFc2hIVVcrFq2iagyjYjyZgdz48XlobL1USxpbFRa2JUzUOJsxL3xRP9qve1&#10;lmSGVYZXHlvVqw9aY2crWn3TjqveFOruKsWQE+VHqLiS01ZB9gDKKzcXXUd6C4MyaZmAsEzGsLDM&#10;yqoCPRdqTu3QJCicy6CrW41NBH5lF7JLgyPufLa9sy26raeGJyR2Et/JV0BsMPEHM6IAR6E/g/cA&#10;8r6SneCil3iStcr2eoSweKny1ISFxZIe8KyiOSDEaoBl5ROhYMXtVbZAmkrcDPAiEKUqWgV/Uqv8&#10;xOdlK/iIg1ZTZlKf161Zs6HSmNEy6Y2CsHiQLbv8+p605yNG4m4K0ZqiVyljCUyaoUxUj4dobuLC&#10;JB1cHIcYBCRH9oZA2AvayUouljUeCwYqn4UflUYuQfQKpPlRV7JaFkgkMSLrGiLXe/y6Tv59D371&#10;IKwKDmCYgArF0KuHckvaIw9o//jX5S9+3YrEQoeui7R2utMT3tkTet85Y3jc7O8zBwbW8ertB7eY&#10;A/3G0JB2+pz2wvHQiV6vd9B58Xil91wUIASoC0W0dCMSdDwR59jxE5///OdR+f3a176GZwgtB/9m&#10;0qn/x//4H3GhxsonD5F3hixxmV219tYLYV2rbtF81Ypfy5teBb/WiMFyzDCL9tEXy99+uHjk2cJw&#10;X3li3BsYtU4PV/rOuL1j2vCsMzmxOHF6dPzI2MwLi4vnkrV8mx5trYdi2Zo5s+iSFbOQLeZnIF/s&#10;/KKdz1aW5iq5bCW/VJify81MlYtLjRa6y+X67LSzOK+XcuWl+crSgrM0V88tXPzSF7N2br68MFOc&#10;m6rmFrxy3uZsczNny3Mj0zPzo0tafyk8POuNn6uOn60CZHvH64PD63iNjhTO9tcGB7zh6Ur/cG30&#10;eG14MvdS8aWxBmckvyt6vHn66frx/kLvmWJvb/3M2fLft0XvtfVvRrUHwkuP1abPnquMf8eauN85&#10;PWC/cMY4O1LrHZg8dbw41B8CYZ04EfrafbkXj9ZRKdzSpaXTpJoIASuh6l9lEOtpqnkt25N0J1c0&#10;HrzP+/QfTH/ub6OnTuWX8vGnjjh///elhx40svOhfB6ecLqpNZLKSISDHxPhM7cblBnj+/b4iw7w&#10;60fYBKdusZj62pen7/vGUt/p2PGj5hOPFY+/VD35UviZx2bj0fSOXVpM5Xn4AdoEDfEPH4dTx7TP&#10;/Unt7/86OzBUKy/F7vlC/W8/W3vg3trcTGRTV2gLfuOKKH+tC68cCZgYoGCBsLi0ylQRbExmgb6a&#10;zDrCzgrfJnBH5hXHg3mCp6rbdawvZpSVN/bwUKhqRZKmifcRwuWVuUVvcQkWtlJZDB8ym69r8poL&#10;PoT1O4Mes6uh6gZBWNw0WDvQihncKE00kq7n3enRQn7CbU5Fo20xLQmRX1XOP9yGT2aoKBpSCqrG&#10;DgULTk05lVB1QB8+W/LsTduvvsPoxpFAeSxjpkD1lc6hcnOdD3cTKIlgLjmH0LEnvS+TMembxZEA&#10;nENXwp0Az3nqTtl0WV6C79symGwro2OLp07HI1bDjs1mQ6MZiSn1pvMugPw8oGAFZwTbyoe1Ifsr&#10;T34pF7qAVgmwdTB5X1kMcYn9SSZXbNlAWDAoky5rMGFhxQU2cI3lhIHXROAjK1H8bOIjK36x4hor&#10;SJef0I+Y19loD7CMudzi3Fy2Xq3t3rR7e3p7q9OWKTck6omNciTATimBa1IDvqKC+j/smY0EARoN&#10;eLZEzDACd8mIjqk2pIKoAggrO1IJGwJhpd0uF+a8V2uATVGYprroNeAejmHthxOOwB1xKpBxaeVJ&#10;LvHJXtnm9+pBWDVwqceF76ftuZHes9pXv6h9855cJONs355sSGnzU5Uzx8onj2nYFQYHi8O9oaE+&#10;79Jf53oLIwPeYF+BhPbTs+GxKX12KYQFvl42Jse1vjP17Cyax+HuLVpKaRVWM+nmTZs2/cM//AMo&#10;lqdJLuJPf/rTsqgjr7LkEA4WJC9DqK8XwhLdY+C8SfPFXTVuxZMMna6Ry2vffmjxwcfmTpyuh71q&#10;V8NicyyfCBE2ORt3a62N9qbMXGPlrH7ujHtmPpX1OqxtDZsbGtqwolWUWdCzUxysF0N1J4Fzql6P&#10;GrWoacdC+MIWdG/Rrub0Wqa1IdmScpkR4oaTDBUtrxrR7LhVi5mrvEhdGTXLHJmOWE1JPRnN1Ssz&#10;uezR8tQ8gVuZzub09kQi46XdasopR/T5puRSQ2gdryZrPmHkMmaxMbGYtvKt1XxjcsJrf6TWnQ0n&#10;2q/PRbctLSSjk436bIOVz1j5rh1WoT0x3Ypb5syt3tSdM9W9U2ZD4XSrOdscm+lMDfTExrbFa1uT&#10;db0wNdLb+M3Hck49smdH5KrDWnOLQfSYv4panjovsTeu/7CqCnNiqcYqCY11AmxDLzyrf+OLycWS&#10;HclYh64jWM3oG4jkC6GeLVpHN3HW1a07UpmM+oGKfj5PSa1z5bv+gq7xC6zLpJbz47kUxQWn/8Jz&#10;ialJ4uZhCbVileBy3F30+Rnn8OHYTbcuxwZt2OU34EQ1x0N6j1HGmhjXHvimeeyc1daZ2LZdGx0x&#10;R0ZDeadWL8e2bNP27GNps+QnEHpNN8XCMsuCXwkHhoUNIKzAJsYaCekQaCLsrMwrApiEBeTgmuv7&#10;BdaceqWmpIrEeRkJPSPWFI+2NqQJ8XIKlcrklFZaDDPaXB9PX9egNxXw8lceNer8Macarg5tDAsL&#10;JsY+qoRBiU0062YiFg3F8sVF7SUiRaqxtBduS2hkHCYw2yMOFG0OHINA8OgVx9H/052k7jY55YQ9&#10;4Yz2Ig62bfeNb7W2dNeTBAWELXKIAIujEeXOGAWuK88KsaXjSACEhYXFF5bYnbvuukscCdT3qjKV&#10;N4+KMgVLKDhheQ2pTGtjrFqsDQ5mZ6dq8XC8vSOcblYOsf4mT0H2VzKy0kyErBIj3YY0nMs4T1AG&#10;aSRCzweFuYwTbsiNrOskUrEQgQg8gURBmYLeJJZrpc+r1LY4zwTRXfyEOCQAq7zzp6ilUBVM55IN&#10;pKOjQ4L6aRV79+7F6DA1PVUpVDoznddsvvZA08FUMe0teY2VzMY4ErDEUhB2eVEcLKZNegOuYSq8&#10;lEWSgwhxiJiWZLQSK0qN0d8D+ecgwewr94WV1nsBBlUQzCfkMOygRQBL/eKLL46NjVG9aKRQXeKn&#10;JAW7oF1d4vO9ss3v1esITI2+FUwRH9j4Tp/xnnp6KZdv+uAHK+9/b2zbZpyRbOpv+25zx+5IS3O4&#10;p9vctMm49NfmLZGtW63u7lJXF0HV0aEBZ2q6xrq+KeV2dbm7d1cOX2VfdXV4S4+RSjDaE8ikst58&#10;7GMfIyYPiQke6Cc+8YmPfOQjP/mTPyn4FSyrQvLPL0tWrslXPsr1QlgV6Y3WLZLP2AbjaOrZ2sCI&#10;duQl7W/vmc7OTW9tWnrjwYVrds1t7cpu6VjY0Znd1p3ftXmmJznYkB2MjeczxURXpqWrszHWaaTS&#10;TipRzcRKmSgv5deTjlcam8vJeDmZsJkcm5qddGNWM6YqtXm3luruSm7ushvJHBKrphOleNTOpKsN&#10;6Wo6dfGrlE6UG9N2W5PX3lpPp+cdd3RpaXQpN6GXS03x5O7D7XveGNq8M7+5aX5Ly3xX59zuTdmt&#10;7Zf+mt/cktvSWdjentvctdDTVt6XyW3rHohsezzXvdDS1XZ3JHprIrt7++je9rk9PYU9m2dvis61&#10;ROd79Ik350d+ZGzs7YvTe4zpjsZTB9vn9m0Z39czdrgnd1VPLROqjE1U+0eaU+2Nb70j/ta3aDv3&#10;EMGmGCclQvPdmKlL7I/rPkwJPKCUQGJckmNXbCN07pz+zJP6fCnU1pbbtzderbjZ+Tr6lTu2mV2d&#10;S83Jxu279HiK6+CrTe9QkjmEuKxfy2TdJV31B8Q8KVygovXVIn5sUjtxUq/VtUR6PtMcL7vlSNJN&#10;paxCtnTosHv4+hLuvBtz4Y06C31exdqT+6s0Oxt7+nFtbMTcdwOrhcrEXClbiBQKoZqbb2kr797t&#10;dG5CymLd2aNeYUlNZlaBsBLOJXPMStgkOEkwq1CwMq/LMTKdqwOUuxq6mZ5dwdrgC1Iqf19WyNFM&#10;yErFQoDYOB9Nzxj5uahlx29Kxa7OaA05akfpEPgsrFsNVzYIwpKpTqv7ihZYl7Q6TqehJJDUjj/b&#10;OpObr6fLTdubtETScRMW4luVOLldNS/huUDYGPonupvQnUanHK+MLA6dyXtOz65r7jQ3tZcieB4o&#10;hVHi79T8BAkNmpHQdXzTVFxFCD6pv7+fhENw20BYcADf+nIvqi4Vx+vwEyJUkI3Vi8i9pEJJ3Y5O&#10;TgycOzNaKSY6upsb2rWU0jOSmTt4xgEXJcY4sVCLwVoC5F+9Tdw6L96CCH1KQnnEE5TiBcHsVxZD&#10;XEr3CBYGsLCsPbhHMW1LADWbcLESpyX3KJUfCBHwE74SwpWzAX85AwgMEwdMPJwieZjZ4U82ICxO&#10;0j09m3hgI4Mj1Wxtf/v+azuvS+TjlenKRkFY+iMUrM/CBssJ5RFrwDEZVlQFvngVt1yLVEPNVqo5&#10;XkjnZSlCH6fFig4JQITHuiEsrEDYoAGvhLOyEqZmwEAvvPACCwl6EIgWIpZPZHEoP/wnR4KgPSv5&#10;LOWQxMMlHF/rGyqMTLgdm2Kf+JB351tCO/d4+w+FbnpjaPehwv6DxlWHrcPXeoev0S79tfegfvV1&#10;7nXX1w4daCCC9fQxY2baijeYb7oudPe7Qx//yeh7PxA7fFhvSGLlQmOFpqWcTyjet7/97UceeeT9&#10;738/2ddk7pDJguYkQ4HML2t1zPVCWOUIRk0gIxUmvsDV8Vh94rnJe+7X5qfnruqZfs+NE284MNvS&#10;4kQbrEyL09CktWwqx+Nzdn6uNGpo85szsX2Zzl3RTi3ZWLf0Wth00jE3nUArQPlUJjPVZCOGRAQH&#10;zEQmkmnWYulsxZ3MFnP1WtOmTY3dm5xkvBoK21GEGeKhdCNqiU5slZedTNtMN8lULRLLVuqj0/OT&#10;szgr1JNtXrUpHd68P919Xb1h01xzcr69ab65PRpLuMn0pb/q0bjV0GpkMk600YmnIh1xJ9E8mW0d&#10;Gu50Yl27bgu1H45Um7uyjclqY7PR3FprzhfbtaUDi7kbhwp7xvKN1Xy6Id/WFY81NrT0hDNt4Ybm&#10;mBEJnxjpfKzvxqG6++G7Ex/6oHbN9U68AaElHqCSYNcIDnt1Lcek6kB8TAE75QtrV/XayVORJx5x&#10;F+Y0yPGWZHRmtLA4Z/H4t3RqPS1RvPa6tmjJBpArgV3LTc4Xz7wyG7XExK+UH3WnZhsnTi0+9uQE&#10;iZ7aWsuRaHx6rsR0EjOjpYX41VeFr7qW3rHBIjCv9LZxUzLo2liz69PTsSce1voG81sPRHZut/qH&#10;FkfHyVAeDYciu7dHr2dB2518tR1LLr4dHZjFKPOe97wHr00mWhlrZBPBJpngAyAb+P+JgY8tEBsC&#10;RRFtLbpCYjNi2Z20jGYScqVi7Va8ZTa/eN99lce/1VVfqP8rffOHd2jdi5o2rREwaiFg0KJN5Gae&#10;1M58a1GrRw99eFfj7TU7Om6FaoSALWdFuuQH4g+WEKs0CD+s0o3YpVi5EC7/pfv0dyaipvbGt21N&#10;7EhMJ4xsU2TWLKS8JhRPqmjI8RtkrRwCX0hr5C08mn7uSG80sv3WN3+keeehOctbCFXyZpVVuXhA&#10;8k4VBS7C+FASrENsCmQSc/Btt91GrQZy9zKLy/wtozn5kdp1PTk7M/38888+/PDgxOTh2+949yd+&#10;rHrooIz1F4z4Uu38lmme2YJUTyAtDgvShAQnl0tcTH3JdQNy64IaDaBG8EMpg6AH2eQM8kNBq3JT&#10;7MBfAtHe97734QF8yc/qCh8oyzPK/9hjj/3t3/4tbRjeqKurS/xclz28z+9LtfAh2I6mLpmpqQ0e&#10;CshVoqAAXtSDZGBmn88lG6EcyT6ftKcav/n4t//Ln/zXZ+9/+n3b3vULV39qy/ROd9BsXDRibiZk&#10;q6g+5eVnaZG60iD2hTg3YqPF+Q8QC8lSpDDdOWPfWmt6U8N8+0ItVHRCxVg4kgylNTOiZ6LxzlRx&#10;bP7ZZ5+lfjAN4zHPDUrL2aiVCfUpTYh3mjTSWr/1W7+FOwcr6j/8wz8kDy3XEkpbMNAFzfv71sgr&#10;LOd6L3dBeVb2vldYkgvO7HshMj9iQyeZi/b4Y8ZXv2KTTvaTP+pc9wZlesKcriupbL5HjnT9bBkN&#10;zigQplUqZb7zTe3B+xbISLvvcMsbbh7t7u5MJK0wXqemVqkWohEUZShJnEZCp/ibv/mbn/mZn8En&#10;hNRrwdwhA1Ewdr1McN5TR+p//dnQ2Onqh9429PEfXkJGwCknTbSTHK5SdxiaQxByLCvRicImGFXp&#10;9lCr5D1hahOT3hfuKz74WKSUv/+9t0cP7bJ3dc1zhmI57UUTZoroxVykLz9zrjj+QqQ41p2O9rRs&#10;jkfabTtie0q8+eLND71XsRrQMxEEvM3ozPTCubP90wsz+/bv3rt3Z7XGD4Hp9CpflRqhG8YKZN7R&#10;X4xEKrjW1evKVczUUcfRy7XiXHa0f2hqajKRTDa1tdhdxZF82csc7Oh8e9Lq9Ko5Ta968C/r3HDF&#10;w5/EM4oEiTp2OJFRU3ffSeuLT+yvVDa/46cKu26dQpG2Vi0ZdgS9LtusenHc/LAxVVI1LaNF8GvL&#10;O3Y5lKCqnHQ0lRvb/o/3bf6rh9pDLdEfemvuZz/JglaU/GXYD+aCdZZ0nYf7kheEZauL6u5CJfrX&#10;f6n9999b6h0ImxamUJPgVB7+jm3eTTfru/ZoXV3aG+/QNnXzMOqeAGwmu1fd32Htm2LoQhSjpnth&#10;O1cJ/+FvVT/z3+3WTYmbbyF+K/bCs9VKPpKIaG1tiz/2SfP9H8YaTJetOFrZAqKje87yULEQ6++/&#10;66zmNQ+n/KEcdVzTEk8d0f7Lb9Xuvzd729vacSd54ah29MX5hYl0Ihz6wAe1T/1K9bprwFoqTdpr&#10;uek42jOg3H333Xgs4cwkEBboKQ4DAk1WQlj2Ja6Fdwoq1IjM9HBR2NCZh9iRVMXKRKjpDa3pTDre&#10;Fklus63o6VP5x79V6T1ae3vl4Ed2a4cLXnySxRK2Kq8SrS/VF590NgzCqvgsICytgBYQQca9Vo5F&#10;jrjHHp+Z6KuS+HW65vSXzdlYMh9xLduDsa37SgRIn0Qc9DmI59IiC9WJUWQBk21dh+x4w7zu5iJO&#10;Qa8mnHgAboQiCuQa+FM8I2GzmpubqUxqQxLuyVC+8gFzkmbDaLWr0dzi4gSKnfFb7nrHuz7yz0LX&#10;XL2ShV0JGQXCEjv/e7/3e9/61re4tHgyyJJDHkow0KyEy/Iog/dV29mqBIlMPyvHrGUkfj4RiFQF&#10;twloI5jj137t15BGei3b8Su5lkBYzgB7BIRdWFjAio2DjUBYadsiRyBxXXLv8qEwTHQWIDuu5JKN&#10;mR3e2ZfcdTQDhn5+wqm4li8kHG5IN04vTH7py//4N3/2N4m59Ac2f/CN1q3b7K090y3hWsKsq6mi&#10;qsSEyD7GEgHVoI2BsAjH0R38FB5mPlSebJoqX11M3Bg3rtLL8UIxsshclohkouFkKEPa6ERxKovi&#10;FYXB+UEg7CtEdRc8qaBByucQ4b/5m7/5p3/6p1wIM/TP//zP33zzzcEQBOVPZa7rWb9C4PgKb/Z1&#10;DGFZNSmpLJy8o4TIj45oyYy2dZfW0+6z+soqql6M/Uo3WxnRwjRv2vZ/+S//5Zd+6Zd+4zd+49//&#10;+38f+Lyu1Nh6+ce3FoTFzKfEDP2oWNCayhqtgsyR4PfqOxprcApPHte+8lj16IsDTdXsVa2Va++0&#10;YBwjVq5cwyCRiqJtiu7L4nT++frSpFmcao+4m5uaW1Lt+I/VyY2o51Yt2NoQdnrfvj179/kQVtni&#10;8AySOAqmG9+/y1c7xzQHD0GjRRMO+L04NTvWPzg7Nc2idtuO7Q3NzQP1k6OFips+0Nn19oTZ5dWW&#10;EPB3ybmwrlauUlZgA0SPsagUzpxIIs1coPWdNL/kQ9i3/1Rx962TVduoVoumHQXCFsxCmpwQkXAx&#10;5BGDGi25BPE7pDxMN1ca9NjgwPa//c7O+49l0k2x97w9ctebq5u2SQx3MLO8DJW+zrK/7OHKY4YD&#10;YGMReNOPndb+/NOVL/9tZHap5BP/Eeb2iGXv2gmEtXbt1bs66zffGurejNBWHXVc5epAK0Xy7FUO&#10;O1vzHtT6isahQhPmctrv/6b26T/K6ZHY/n1Vw0yePZurFJNNaWP//vLHfzzyjneR+IgkOLScshIF&#10;Qy+McE0FYesq68EV2RSEdUo1c35Re+557a8/o93zlYX2nuSuHaHhkcr4VLWaTyWj5gc+oP3CL7vX&#10;XuUhbvMaF1M5EjC+MGdDGTLvBmgsKEcAXGTmFk5OpnAxrYqxVbUyXw4zeJfPkeszIuQHMPCniJmR&#10;Fjxi7fLo3MTi1ALrvnRjWG8No0+nTPM2pFOoMlif66vALvi6sGT7RBeWQWHdM7g/zvqQ0YewviYi&#10;eobE0BKn0jg8pT1zrHRqWDs9nDw5YPYNu5Oj+vi4OTFuTk6YU6PqNT1mTo1bOYhWPVJyI8Nz2VPD&#10;I4MzM6OzMyPjUzNjE9PT08SbI5YE6GFjZ3Z2dmRkhB1hZ9khPIX8Q3wYbDgYIB7EBk3L+8DA8CR7&#10;E+N9I8N9M/NN27bc8Ja37r72OkxCKyFjwH0GH3LCz33uc7AdgEXgBawVxCEbpC+Pko0FCRs7fCIb&#10;tmw22Vn5eXAAO5whOEbO0NnZyYfBOw2GDYQnQqFgdGAr76A06GdSp7L/9re/HafP17gpX97lVoIM&#10;8BP1ydoDNwBuJ4Ct4jPAwoyvxP9VcnxLwBNsK7dMRUlVgF8FsAYkvfxcPGVljcfOwPR0hIDHWm1k&#10;eLxveGw+W4jWwm3J1ObyFlKfEILI7WAppp+BEPDZ+d6Fz+Xdq/qV0sNQKrF+ahXPqLrVmk72JTfd&#10;hjyBUYvXK+E6uuiKQeJlhcHpOBLQ6nigPG7p/q8QF64sPSOGnFCcYqlMqo62zbOgd3DFQ4cOsRgQ&#10;FMvYEjioXGIVbGBRL/GKFx8WdN7LPsPFP/RpGcWUKlSnaSMj+tkzLgmDmUW6evDMUkLCKq+RGgGV&#10;GXOFP8mllUJ5BygKgHOlGrSebdqWnYRrqOidOqLsivQTbRV8yRSgpJHT7On+jz76KCmUeaw/+qM/&#10;KtYhcQUJeBAx0K1ViLUcCRzUD1USPGYKUzfDOL8quzIirIl4JVxze8+F/vEB7YGnpuP1kbftHn/b&#10;QaNtCzkNvXyRxE1xK8XhpcpwNvtSafZYuL7UGgtvbmlvTrXqHsrH/h2ppAirbQoCCRxVysTcKZkm&#10;F+YXiqWi8mxvbXLIN+kLi4mLBMte/ucHIJLMSKXcZP2q4iCq7uzYxMDZ3uzcPPPszt27Nm/fRmTJ&#10;TGl8qVb3om3J5M6wkSS/jZ8X2s/nuZ6XclikhhCIpFkwj0ZUOPDCjHF6uNWuZ3ZcW23uKWDYUcXD&#10;/kKwZ9QxyjWLYcwmIxiAz8R1rdoQB+lHzpzs+cdvHfzKc91GU/RD79c+9J5q9zbSnARdSTrja9Oz&#10;VDtn1a1SDumkLH36KecbX64MDUQZIFnVqJfHEt9tbnU2bXZb2p2GTLVnSySTsZWKpe8urgZRlfjq&#10;CrkSKOiiCAMcXvp6lWzIiZesYsldnEPtziT7OD6GNJyuTbj2UsI6emWxKMFy4Fdh/30Iq9Rtr5CD&#10;gdJiNOZntDNntL7++viIOdgXyWad3Fx1YZ7wOqgWKxpGhVq7+Ra9o0Nlq3qNN8XCMh+/4x3vgDwD&#10;u9D3RNI8aKay2BI8KvO98EmBaqZ8xRZoYUrKouUc66gsJ8xkgwoV3RRK708lQtMDA88/svjIdxKZ&#10;xcM/0tz4Iy2FpjkkiS09Wa17S/eWNoSFFR0LX9JdRhf2GzWvQSs4Q8dS939x4eRLpT0H3ta05dq5&#10;ul02S9iBVb5Z1hB+10RrkOwFrJtZXsejMbxX0USq8EckSjI4X1dZzbhiOBYRIunV/ClmMnGxoJb4&#10;UCTixXtYfhUcz0rL0p1qYenxRx586IEH7rjzLZ/6pV85eNU1qGsEtS1t4oJR4+TJkz/3cz/HNP+p&#10;T33qjjvuwHdQnFDVOOqbxeXnwVr5EvkkWY0E8w2/kue+8unzp6xexDdUrgUO/8pXvvL4449fe+21&#10;f/RHf/R6YWFXQlhYWISB0C3HexU8Krm1hHmVhFs8UJ6doC6eqRCuoC4gL+/iDsthoksghgjh5mXO&#10;ljqUBzSnuZvjSbNYfvHkqSeePV0cr92iHXp3160fqHwsUkgkamRdUhuaQWqcVppBGzOE+b1ZZadT&#10;8YuatmTk5prm7K564vaYud/M7y4tNC5BXiRD8UwskfJFjo8cOUKZ8TjClyBAkJfYnC5lOJPGRuUo&#10;k2skwrLw61//+n/4D/8BPPSGN7zhV3/1Vxmd+JxqvwwO+BVOtK/wNle2rldYkgtq8lV3JAjyZ6u0&#10;1uAqFRlew83KTpKM0H9efkJJApWZbX2EjAfOz/7szzIc/af/9J9YtxPPyqNkzUZvwuzwMs4DK29t&#10;LRa2RsZtAhRVmikLEEveKTz0EB8nHlF77Ijz9YeKZ05OtYen33ygeP3+WjJTrJnRQi5ZqUesNF6q&#10;S7Wp7PzTxfmjGbfemGrobGxvSjSgJkv2kppKSGsSD7RqW1VIXWLvERUJRUJWdGZqofds/9TCjNJS&#10;37ujSt4EKkOJiQPv8cp1fX+hZR27RDxGZydaYWF4gtzSrF67Nm3aumN7OypEkfD07Gx/8aWRQtlL&#10;H1xmYatLKp0ELOw616yMEniM+CwsJQjHYWE9WFjry4/tq1S2vOOTOBIoFrZWKYJeYWG9aIk8UXEv&#10;nKiaBGaUGqPFTCjn1fa/OND8D9/e+fiJtp6d2oc/4Nz9Q15jg1XxlFn7Smy+vrUEZZn5gvbXf+39&#10;8R/m+/vSDkZHJfiqvozHXdwhb3yDuf+Q0ZqZf8Ptjd1dBK36+ebVep2mrAj8K7Qh/ULwtjmXdb76&#10;5dxn/yT2/HNRwtPg+hS9rJCqlkp6N16vHzqg9XQXbr9V27E7mSYoyddEPO9BQO9bt2/JxtyvYvfN&#10;Uye1Rx8vDE+Wz5xqfeR+balAAjSVboTVEI8mGdU/+GH3F35Zu+qAynO8Mde95LOo1AbMDcgRgDkk&#10;tQHTLTiMM8jUyybgSbaVRKx0M+YeAU8rsY58qIJgXLNCJ1c54kj7ZkDvWImwm4wkZ/LzIyOeW85s&#10;TURbQ5afB7uCc/OQtiEs7DKEVY7U5x1PVeqISLasv3Si9O3vTIzOmW9974/e+a73bz+wfe/VPQcO&#10;X33gqv0HD+87eHj/wYP7DhxSOweuPrDjwK27D161Y9/+PYcOHr7u2v2Hr9q37+DBA4euPrwf9Uq2&#10;q6++mvfDhw/zDmPEkgBOVKyu/MnG57iF8TnHyJ/yOR+y7eeLQwd3HzqQLZcefe7Znu0777jrHemm&#10;Rqn2lc8xgLBULMMiFC9eBDyCH/7hH77pppuAULhdAmQhAtkHWvE0ZX/lJmBLUNeqGz/hJCs3IVmF&#10;c5WNyBs4OTb5XBhZikoQG7E47JPQga8uuRFeyQODWqUmYf6QQmMBRk3SBQSJshgLBGI5RiIawa84&#10;CbCJYyszNA0eehX4CxUNmodrh7xkn3c2Vhqyw6TOBlu/UC0tjI7nZxZAAkXHzc4gammHHbc7vJO5&#10;jUUfMTSKX2P1rlSE1Qi+IdXkj4oqhYcvVoC4o8XyjLm8Wi9FE9FIW8zIWCrTAbOoaSD3Qu5bbodL&#10;ByzseifXly82dydjhWB9/mRhQPuk6uBicYrlcnQlka++DNvlxgLHy3sEUoaNLcmrzsKS2FOxsIrl&#10;9bPRcwsxU0uS08B3TvQ5WmUf0Mtl5zOf+WyxlEMRloGIvk/j/+IXv/jOd77zvvvuY2ZhMJEl3KXU&#10;wJosLOyr8koLERVRAJmQ95bh3K1rzxzRvvhA7bmXJralBt531cIbDpvhlvA0cLsertvKVzJhzdfn&#10;JmZOVuZOJmrTWxq62tKtjfFG0svgp+q4NTNkm6Smxat4tc2/VXENcEn1BRghgfT8fLZYLra0Nre0&#10;NOFKoWrEpws4FBc85WLHQEFxQ2E6Wy67ODYyOnymj9mwc1PX7gP7mlpbiLhAfrJcKS/WZ5bIdxSw&#10;sA7rXgW5fA5uHS8fooHrFQcMdx4m+YCnZ2eNs6OIZmZ2Xldv2VygAynHD49ctFakXKpFUMUhI7BG&#10;EuFCa8SqlFpOje/+y691n5xo79mhfeIjxfe9t5RMJrg1SnVemOhSHuLldZM16p+q8lNBGRiMjOMn&#10;9Beeqy0sRHDh8uOjVRWFwiZhn63tOnNOQ9pDTCOZ4lsWEjxTKANuYOMy16/73qrwXvSVmbnqg/cW&#10;HvuOvlDEcEG9845NgVWPbVqVzZvDGRIVR8Kd7eWW1ihpjwXAnDef+E3iimx6yTNCo8P6mdO1cjU8&#10;M6v1noPKUX4ZPtdFU0clor7vYPnGm5zWFtvC3vHabkwK312fCBEiPn8ytQfhRCsZRKEe4UXEz08m&#10;dfmEP5nUZeNPxekqo6pDYvlqrVq069Pl8ixWko7u9uuuTfbsnuzVJh6aMcfjmtei2bEwwnobtKmO&#10;vJyB2O/UvimIt7Ktj84u9U9pU0Uz1LCtoW1XY/Pu1pY9iURPItadiHYnI93JWHcy3hNL9EQS3aDC&#10;CD6ODY2NHR3oeaaSyUwq0daUYVwWpCjZ5LlZcAwbO3wo30pYD1OyhPjweeAcKd7Gfk2qFHMEJzY0&#10;tRGqULEdVgOwAv6wuGydCkb/lZ8ICSqKBFAdF4ws6rmuFvYbLEXkgIu3gL6V5xAcL8oDYgQXxVPZ&#10;JNWqkJTiGxrwtRv0JF+j08iNszEDcTvcI7WKfwjckvh285WA1yBOS7glKgS+EDUueHHE+cHxeI+Q&#10;6As0z7s4kMj+ym18oF99QaafbB6mNU0SEK1+rtT/lPN0X6I/15Jz0qS2rNIc1CDsM6Ybs6mpDdcc&#10;3yirxkUzYZOILK4P6m6faw4ZmYVUS7WRmGoccDFDrDS/SAEuaCGvsFRUYHDCoA3jtfITP/ETeOdz&#10;cmAQpCxrAzqLxHX90/Ya1ADNgxzapJBUBJYX1dyESjtKu8GoSZs8v6HD8uyzT/+rX/klooHpJu99&#10;73vpFHDnNBsksaHtYUaEEAmseSL0sd5bUIZYlaLJI/9WPBNPpqL6zHTl0ce0v/i77NDZocNtY+++&#10;oXBov1GPaYu1quZlMM4bkXrIBCPOZY9Xlk5m9Nq2ps1djd2ZaINbN0rFagXRUeUL4bhkmV1zW8sr&#10;1Z9PlruEP7X4fzLNscdkkIgnQJQLM3P9Z3v7z5yj+F1berbv3Z1qbirZtVyxwCyLg8F39UJWFkBh&#10;l/UAWH91sPxP9tTm/3/5PMv76nZ9k2RMsyI1HQo6F9UrJIWqFZuePL7rc9/Z8tRgYv/e6r/4Efvt&#10;b42GI41+hytFl8eBCyppY1ezazwBlRrbzzBfpg5VVrgwK3viFNGnNJWzgAr3JNmZM9CrnTpOevsE&#10;dm1SXyqWUDkQilPyFdwU0FY2L0Qt9A5Da/C5A0c36URVtTbAX5owcp+tUnfD3O+vX/xb9jPf+QmU&#10;ruANUE4rrEXCyXQyQcP2sYkqn3KxYXFrelbIsMCAPBBr4+apS75hZXEOGFMxgzLEiA1UtmBeEUQb&#10;sIPsCGKT3AdsEpUv8dcSzsI+UVKEzJbySwtzM0z2c0u5eaBONK5v39J2zRsioa7FZ+qzDy9Whxga&#10;CWT5bmLJS76FtQ40IcBBgwBZacFKUIhG74UxfVfxDjejdSOar2m5Qj2fw0QWcWohp2LaFcMhULMe&#10;qtuhat0iiRJBg9U6w101jxtUuYh3gF0rBSE+gaqUQDqBd+L1CPphCzDfyg/5nAPYak7ZVQvyql3B&#10;ooO9DrxfVTIKK0b54BHIkCGUhuwI5PLbusdTYxbhCV7goHwxCnmZug2ypF7gOSALlcCnLVjhCLAD&#10;xAs6Fx+JoISv+CG+dieQuhXXCEHq8owA7hLCRQ1IhBarEfEa50FDqQpZiKApcpgYT6Gg+JDfykn4&#10;uWw8GoHFfAUynhocxJd6bHZmcnzGXii3hJINydSSVnq49PCRypFz7rlsOAuPhBgibXiDc+CgkGKy&#10;fF6GEQxBlh2K5WLV/krupUW938ksJdJ2kgxHip5d4cW4seA1aMMykvBn0ORoTrijfPCDHwQMUWNf&#10;+MIXHnzwQR6NgKF/2l6DGnC1NGHcSA2o7LFKB1AjKYvKAo76INy9Ssbtsn5mVLj9TW/8q7/6CzIa&#10;kIiLDsJwhE8aPkWkOWARIkOBLFTYoTkxR1wGm26SP9ZG35NIGKhVTRsb1x59qvaFb4xNjgwfaBt5&#10;782LVx+03IZY1gaNafECrjf1cDjnOPNZUuKeaHOmt6XTPS178ZKjIDU0AzBCA4iI3SVuvbZ2u/LB&#10;qSq8/5/8tcyHyGP4LpRdtkkqe4JhEv45Mz09NDCwMDeXiMa279uzedeOWGOmYEPloDkA+vJD5c/P&#10;sMv+yj6xuHxeIV4u7eX7zfr/zhf4PHTzL7EMsaXkqsQ1lWEzbCRiWmO8KVvafs/R7r97pOG5Y4nb&#10;bo994P3unW+ux9KIFiiDjY4qZSTgs1a2vdeAkQUnKWOAqhSYHf9/yFLAmasKVC2Lf0yA83PumZOl&#10;Z5+sjw97pYJqaHgFAm7VAdT1FcWwviFD1bqSuAWFK6lDnRgDQsyVe4CHcQOXGBwKsTNgjPL5Kx+Z&#10;K2lbX4oQ0/hr0OVXvYTroTCgOkq5pM1Na7lFnkdURMJUGVHMMYivjTh2xHVjxpXwdlCKjEHkdSAh&#10;xIiz3I0CbmoFIyiol3cBKzLJySDFTgBthZsMWcRjhtFBXVyYn51RueGnZoldKdUaGhp3Hezqukqf&#10;SvQ+Mt1/YkGrprWyynC7QRtxgKyv1Sgh44SKPtDMmJWmotVqwfJqWqFcX6zYMzVnplxZKJXnC6W5&#10;YnGuVJrHWKRelXnNLaO15dp4Q1ZKxbIKKndq1XJeYtWDTTwmZZPYHUkoKs6UVJf4B4tVWgzTfM7P&#10;F0k26NksHUpLOa3msIAE0Kr05yvcT2WkkDkggLZS1QGE5SFKFlMuLYSoBB4FMfUiGhCgW8G1F2/i&#10;EyKPQK4r7yvx6wUPiAYgqac4JojT36CH+FqcZiWXwL2LS/dK/wEKESxL50LjAAD/9ElEQVTPhDvn&#10;NoGnYFB8A8CseCAAZDG48wmQi/rnPGKakA4UjPXCnatVh3K0Lc0uLuJT4OSqTaFkS2NTJJo8UT15&#10;fPFY71LvgrPghj3WhRu/BOd5qogOJqfzc6WrR+1oZaq82DtfGSmFc2bUDvG97Snf32DV+mpAWLH8&#10;SDtcqf9Ai4LY+8AHPoDXCuFB3/zmN1kerHxSr0XL+N/4GgwB5DdkpV9X632VhoUx07TI4LmcY4Je&#10;D0dRV+FH9vve/y6EYOXp0GAYdqBjiekMxisZqYJp5TLq1c8XauKBbsWitdm57FPPlB59Jn1qOHt4&#10;c/72Q+VDex09o+d84jFSDdfnymGvEjbV2J2bjxamOjSoxljEbKpivYeAcOtkQQ9FohjAYHWjVuNa&#10;Rfoe8KP++N4PAo9V+djTkomkCIGDXwf6+sdHxxB/Orh//6atmzMtTSwdqzgegHDJgesnB1i+rk+7&#10;LY+6/s6KifeSdn2MJE9AYOwyovUh63LH9f+3fGDWcHAkqCbCxWo59tjpHX/55KHTc7uu21P/2Y9Y&#10;b7gj5iYQJKpbS1qkwO+bkFhd4dX2aowDa9U/ySx9AMuErVNngFHHjuLixCzlC7GD8xS0JTxhfkEb&#10;HbKff+Ys6hnnxzUIzitut1HazXWnvrRUIHhrCb1Qt4rCAE4dJqoaqodwU1YkrCWTJkKUKnHnckNQ&#10;vqb+ysFX3rhCG/kkYJBBBNMT9ZPHqoP9oCCEQHH9VgQxYWbcW7moFfMaK4f6d5nP1664yxBWyCc6&#10;HgOTjDXypzRWZhc+CSaYANDIt4JgQKtUtxws8S5iWI/Hw2jp4axi6NFsbnF0Zqx/aurk8OzpqcJY&#10;Il258aZs28HKsWjmG7b3fK6U0JvytFMtpzEyZrRae6UW04y4R+CbR+LAKJ5yuhaHItXY1+JKDMUO&#10;ew7KGjEEN9nnpRuEwsSr6KkYUaz05NNECU+rZ2q1uOuFiqEls8ErOlq1Hs8vwb/OZ+eW5setuekZ&#10;+DHFnOXVC8RZLZWrhdJSvl4pO7VKnVAdZccilE3peyhKUm5WBguZg6UGgkpbuTYQ4LISIEr0j1ez&#10;ygXlMwwPrEfNIjJ9mlPTVTIbSfIU1KrsUNtiTpV6BiTJVTg+AK/iwcnnElokiFkQrSAzAbjiUytP&#10;nBOyI4SuPO6AOAluUBAwf0pJ5CcS38O73KA89Neu/W7QlaRig/uS9LCCRKlhidwSjpmqxpNVaUj4&#10;Hq7iKoCZm4qVqgv0CjibQFg+l0cvFcWp8Ozc1LGXpF2ppBXHQTtvdRW6r41df2v7bSGtfaA6/tjS&#10;Ay86j+WjE1asZEQWK6FR3ZrVQrNueNbxX+zwJx8aVm7Vl24urfryzJyvC1cN63XPyPFn2KgkGVFN&#10;rdNp2TSUsp5ecvsX6HWJWCrsZZI1r1nXMo7dZsXDtTC0LBSCa5RUuPfqLwzQ63ihNmMykqN8azih&#10;iIFGOT7zvFfx2WhoAAZ98D3vCxvWM0eOfPXr98xms0oivOr4FkKdhIBMrJCDDgvVNbZX2ECWTbKX&#10;+z/pX/Lr71sSaSHL4OP8kpU/v4/7hN9/Gaq5EF48yg3TR0OoCcm8p9JXfd9rX3QAz8R/xcM6BlCh&#10;XNhS32v4BlXAwUA6KmI1uEd6ihwt1J3sX6JxpsCQBlsVqpfMsvIcKIJD3WqIlI8M6iktGtImesNf&#10;+IfGP/nLxcnhIx+4duCnPpzdvtNYLEVzs5aBMBYIIeLVm8NuJOzVwnpB1YrVYCS7rFjCduYJtWW+&#10;YlmmYx50KjhLOAjma8uOcxc/ZygacUsEcfiMss89Yc2DOiNyhcTMUSWLiwAZ9kYzTCiV7pWd4ujc&#10;2NGzxbHZnk3du647HN3WYYTNSrmI4xcKtBEOh6fAk9c3FjNyKjuLqihlMpcB2dcMWcdrrSdcID9u&#10;rdaIsBiJc/Fbw+gL7gu7XqJnHrS9NHP1F790w//88875gdpbbnN++f+JXXUjkB7CEGtayGzQNJU+&#10;GAZ85XYp7TngQfzGuYwjZTAUgCEs2PdtmKimcAK/BaepHWoKo6/fpJV9VaUzJcEwpgLV3mO5cvSb&#10;9+892VthPibVL4Fe+HGqRvj9r/N9C3KZBzgeXsmlYjb00nPJp09oBf5iJejQawh8wMGX6ihF0Auu&#10;aouVUhWXMlIb06zw36nH/cQlFVqckgW/UpuL4IZOMovhGevJI5H+wSjGC98HlsHKUGZuuHpLe/Gl&#10;0CMPafnaFSjnsiOBQBbBqWIZD5ItSVsUzo8JOIiwltFZWuTK9hoMXqJ/KeiWhan4G4CcsKIy/Z8c&#10;Gjw9PLxQrSXbOkOJprGB2amXxuJT9BwzFdZ4MbVj5YnWLI24gkpIr4YNxDJ52VHLS+guaWAZXtMm&#10;ktrs0yZqESXabEdJP+SWDMuJqYPBvvUoPyEMk3ZjuNFEPhavxADC9AOs/aMT4/gtnj17BplVsIiI&#10;ZIFI2IFRA6yIchafwK6JmR78J5Sn7AuyF4Ao9RbwrMFXos8QkNzsCF8r/JNUuwDEYCIO6jZYJwTz&#10;wUpyVH4egFEqn/2A4pXPhd9iP8DWAWGssPMKtCpco6BSQcDBvUj5V5ZQxqAAywpXJ8PTK6FbXvuu&#10;GsxbFF7uWrx+A3caaeHylGkMeL4KhKUlq6WOv4mDuLhbyLQUrFhkgSGUPF/hSkuM9sHDBw4eOrRz&#10;566O9s7mREtDrLE13ratcfu+xm5Spo96k2ecvpHQ0FJ4yg4vWVZFp027JdMpqcbtvxj71EtbWPWl&#10;awvreqWcQryet/IqdLswlK1NlBIlq8FMJQwzEw6nQ0YU9R2VboHwdHx0qyjyrP4q4Wa4AS9S2cfq&#10;5QPbtvzsRz74Q7feMnD27Of/6q+fPPK0smRH1HqJWDfDMh2b8HQiQa/A0LmxDXXl4lbOHEzwtE8Z&#10;cKRdfU/nOj83n8fJ3x8ob2yxN/xsJJ2xaxqRO8g81WAgYmAWK4JzaUOLl9G8/uPaZ79Q/frDQy3R&#10;kXdcX7rlWt9E/j242u/OyvYs5ttlbarzBOqaUlVrLYHkh+cdCc6zsL6Do8rLqNIYEG0JpYtwDf6v&#10;dqE81Nd/+uyZUr3avqW7Z/tW4mdVeCSCAcuDZQDcJFoneNZ+Wc+zvOtdNPl2xmBmOG89I2mO15iL&#10;hGczup1wwvWCViwS5mSF0pGk1z09ue2rj8c//1StnI786McbPvlBc8eGxeDK/CVQVTTmFVI/b9Z7&#10;GZveBS3Kdw9dBvqq0+OjDf1Ehta1N79Sv8tqb3gTXdcJlcqUZxby9sSYOzE+WyvCzUmYlnKRUPSq&#10;G62W4lPj2uBZbaSPlEo4j/nQ1n+GktLzAu5/XQV4pQf7lgJKyoRGqIuHDYGXikKjc6pvlE9RtTY5&#10;YY+N5RfmlA/Ha7yZBBozv+J0L+kcZc0kZlCBrYFf48pOpWr3PLUgs7W0UT4PGqs04gDdcjj7ok/E&#10;cDxfWMoXS1CkKTQvlar/tFUtdsQatVohP1a081prS0MoZRmlvFbwtCWztmRo+RA77qLpLVluVuel&#10;5SxH/Wl6i6azaHj5kFEIeznL5fNcWM8ZbtZzs4aejzqLYfVJKeKMR3qPlY6/lMuV45t37Y0lY4Wl&#10;XLVUKdfKglQoXqDfKXZ5wIegVXEUFlQnXwUJVwPwKh8GmFXgC8dTRQHelepSS+3zAXMcRiz8008/&#10;jeQqiRlh6QJO9IKxTOY2vgVbY13lWjfeeCOyvvhoCuTyyZhlpw52ZPgQ/CqXk7E6GFAueF4BDA1I&#10;dyGY5VHKtBo88WBIAvgC8ckOykoALQKSKr1edGFX9jeCrp577jmwKc9LWj7rLrApt8ktCwyVAC82&#10;9qWnSLORpZ1Ur+CMAOIHCx4+wVkQ8V2yf+3Ytb2jq70p3dSAFqrd2GF0bY5ubrc64lptsbw0Yk9V&#10;zGI6rjfrdtwuWnberC9qXlY//9K0rKdlXY0+MK1pc+t5za96sGUvGu6CV50t1hfrJsqSqDQXrUpu&#10;cbg3O9TrLc6m7XqiXNGzi/bsZGUK8eRFb3p2tdfMGp+vevCaHxrjw9rkOBol7Uz/C9mTL744NDHB&#10;sn/T5p6Ork5MyioY3l+eKdFcG7Pc9winXDBYvcaj6mVcbiVJKV1V3qVH805HlptaHlHVd1hZVQph&#10;OuXIsN7Xp8NVXnO1t4kci0pN0Cdz1OwHq+n/93rYJse0Z17ycgv1G7eXD+1k0ebVQiSMY8qMV08f&#10;rX/lS879j8yFtaG7b5q54/pyU7NRq/oRO8uk3HIYt6ocfLzxzCqUC5N6eb4xYmXiKVML23j1rrZJ&#10;VV+8+UyokmaiIi10vJCtKpYX5heXCksdnR3N+Aa4NgWIRqKoD1XL1ZET5/ArKlbKHZs3bd+/p6Gt&#10;BVdMJkixEzBJqiernqkK28F8lq3NZJFmjnWk07ss8su7aC+ihwWlfT7y6tLCuvyz4pgoVjtRJNBQ&#10;JDjXu3nOiW1/Q21Tx3yo4hLuZCcb7GgyPnSy7UsP7PzKM1vshuR7f1j72AfrW7sN6CK4o43YGABZ&#10;7RPbykSJpo0wKTKJBM04mATXqny/IFh0iQbA/9WpOfqpk/rR57TpGTUHrlrMZFy/8y7nmqsRole+&#10;J34PgXEP3DQ24t7WeQ4GqMUF87nn6k8+DS6A1aY8Kv+tbyVB3hbexCA/xtICSnHhN7250tnjhmD2&#10;eZpK9FY5wmLX8oPArsiGSU2bnjMef8wb7DcxHmiGijDGs1BlGAGeAzBw16i7+/bUb7s90dL8Wvs8&#10;qNQGAmHJ247KkjS1gHANWCXBLvIeNDghYgUSgZ8CeiBopgJ35CfBBC/PIa9DPbq1Us0r1/VK1csv&#10;RYu1VM7DVbgyVi5OEixge7nq3OjSUn+50G/P99YL/c5Sb32pt5bvt5f62Knn+u3ysLF4jh0ne7a6&#10;xE6fM3+6wieLvfZSb3XxbIXD8v1uttfOcvyAPXw8f/zowum+WhFTyu59qYYMNnXcanCNolSAEgnG&#10;khAcoVSpHzHrgxf5SrIYiDRSQNYC4AS8SlCXkHMC9YRzVX3RR7GCg/mKqgscDTnm1KlTpEEiiQAh&#10;LPj/8a04cki3D3YEG1GZIC1Etbgi6YuARJinOV7OKQfLGcQ/NdgEj66EsFJIeQ/YWSmkQDR5XoKM&#10;5RgB8cJGy+VoJ6A6ICwOi0BYhDxfvxAWOSduDWOo8uT244dkHSJPn00cPGQhwRbgeOkg8sR9aLXs&#10;KU69CYEtXgSiTtXY1hhDM5JwrYIeyoVTxXSX19WhdXTUYiXXHq+htjUZ0ebbjEJTbSFUmrC0QV0b&#10;Jn2VvFz/5ejDhjcEgLn45Wqj3qovb5TUARe/XG/c0CYNd8axSyhlVllgjvSXzpxYOPVs/sSL3tBZ&#10;c2yo3ttXPnW6cPJY4cSLtWOnSydOvHqvyonjhVOnalzizBljdsEoVedn5wb7B63GFBJ2KmwI6MCg&#10;4ovs+/JOq0OQl50dr8iU8H0uKi0nGGalCwezPr1SzFn+pLwMYenPw0DYXg1z5LWvcwg7Puw+fVov&#10;LNo3deX3bauHk2EX+WStpD9/3P7C12qPP5ntyYy+700Lb7yRdGFKKRRSTpnd1WtlzQJ6kMmqr4Sw&#10;sZSph/EeWP0BrIXwFXZlDFSyIIhqgSyLhXJ2AZezpc72tuamRtod4jJktJyemu0n81bvcDgShnzd&#10;undXormxaiuXLVU25dKpMCzrLp/WYnBgfLYXatOLlToQNpXaFdKRfaih60oTWP+Cg7GHtYqaaIhj&#10;DkVoFNrCjD441lmzU4cOOZ1Ni1UzXG2LKTpjaGLLl77Ufd/JbUZL6Cc/Zn7iA3ZLawiXRzqUvrxS&#10;uoA6We+fDJhECDzwwAPwMgyYDKeMpRhjVw6YK8fPtXqFgwSFqgsSg3k1RztxXHvhOX12VoJcV9mA&#10;sG++y7n2Gj8b1w8ChFVkq17IaSdOmC+8qBUrSl+XFHPKB9bv5T7VSgCGXsqXM+nouz9gdfaopHO6&#10;CvaSlG+sRoGwG6MLvv4hDwirT0ybjz5sDw6Qw5SlgUrcJ/SwMpSHUOhlbWddc3XozW+xGhvXf4VX&#10;9gsTwo/WRl57yCGYPGmpkrBUgOwF7SxoygJrZNpmE8dB4fkC3BMQePK5IDZxMCjTJmEJCDeq1Fih&#10;hmwnnK/psxWtoNVmzfKMnZ2qjg4vDZ4rj56xx0/X507Z02dqU6d41WfO1ObPOrxPHq/OnqkPvVCe&#10;PVObOV0fP16bPFmdOM4B9aEXq5P8ecyeOuHwq5GXKmMnilNnyqcGF0/3VofncC5Ib9u3H9WrGgxs&#10;VenzM9ZI5Lj4iYpFXsArqBSIJj4GKzdBsYBaIKxwt4J1AhY2AIgBOReYAqUzC0jiWugxkYw+gLB8&#10;FSBIga1sgbMB32LLRm+ICwFhSc3Fs5PAeTZ+KI9JbkHuQiLiVwqdBng0wOgAU8HikiU4CDsL6oHL&#10;UUWC4yVgn6uIiZN9wm5gYTGUE4gDCn9lLfO1+3WwMIOFBYXzfPlEPF8pRADZJcaLmlnJsAYNOwAZ&#10;4rMhT1b6kfQRGcF5lw5SrOWz84sTw1NTg9OFsXxkMbxZ27w1tKU1mzasWN4rzFYHnMpwq7HQri/G&#10;qhOeecLR+z2vH/ldz3+5aAfo/Zo75nojF7+01XCqQq4akHf44ldJG7e0UV2lXHB1O6ktObXRsdKZ&#10;08bISWt4ID45GB7pd8+eq506VT990j5z0jlxmp1VXmdW+3DVI1/2w/Kp/uLpM5W+3tKp087whJkv&#10;1cvVJVKAGMaWnp7tO3YofzhWEZBVxGwS8bDGnP/6grCyLqLBBCt/GSWk+8vgKXe0DGF99M5XQ0NG&#10;b69XqXmvdwg7Meq++JJenKoe3JI/eJOlNces+YJ+9FjpH75QP3222JqevPvWsZuur4dSiXwxbudh&#10;5pZZ2PMDhs+bAgKQPAb0fC8LexkQVmy+34Wwpg9hFwvVcrOvCxsJh5xaPTszN9w3NDs+3ZRId2/f&#10;2r1rWySd5BiUX1ltoC4JbyDjgHq+ajZUYTqMFYs1dGGBsO3pTMDC+j6S63bfDCAsHJ8PYXEwgoWd&#10;SFZKsf1XGU07tEImZTuFhmdPb/7GM+3ffHBz2x7r/R/W3v+2QlOGuDzdVvHwG8X10VCZVp566imE&#10;KR577DHgrKy+sPQGdt2AhX25sd53CBVKsuYaJ47pzzytTUzgSLB6SVMJWFjXZ2F/MCAspXfd7Lx+&#10;7Jj2zHN2Ph9SWdRUk6IF0FTx6VWBfb6rSqW9PXbXD+md3YB2mE4/7N+/TT/N3hWEsObkjPHwd+q9&#10;Zwk8p1phYlXAkh/ppRx6VcszjQP7vVveYLRsoKbUpUEAE5IfpIJzHuCJKVZs0AH5KjN0sMk8HSyk&#10;BDCx0RZlXpcDVn4e0AnyQ4HFqn3jnaojN4YTEUngWS45VsU2i15upmzYqWioua6nlmzEURptvUPT&#10;NzmVTKWcqVYyxUIC7fl6ralUTE1NuiND9sgIi9b2SGSL5raFwz2x2OZUamdD446mhp2NmR3NjXsa&#10;G/emMjsaGve0dxzyWnsKbmI8V825RueWrYlkEjs/2DDwTw0s7IHPg+BXySIbuBYIFgxC1wXmAuOo&#10;TGFhg68ERK6M8pHlQdCTZcaCv4SFRRHzlltukUwBFElqT7q6gGBZHvAhsUT3338/V7nhhhtwJABy&#10;BaBTlhNsXJQyC3iV/LdsQDT2RepLNJ4kekk+EW9gNj4PeGXBrJIcVWRoBcfLeXinqHwFkQwKlASz&#10;cguvo40qFQjL7dBQJamp8K8rH6XAU2nkHEaXYVDGfCEuB9yv1HwAYdkR+4O4JfAr8VQZHOkbHRob&#10;7iO+cbY8V07XkrtC27aEN8cX0rEwil31xepYQRuMuQvNoULKoLX2ufo0Jh3TmzY0teMpF4Jpw8Pn&#10;debil6bNrvHiVzMXv2x8dEwU4Zd0D0f0LTGnI1bWorlSPDeaLBUzpWwil48uFaJLudhiLrFUiOVy&#10;r+rLzJWM3EI8txiayyaW8nFSLcQi5UrxhZlZHsn+A/tb2ttU2kYMbX62y/81IKzAU8GvMj6IuUYG&#10;AUG3tB/GT6UVpGCOgrAYnoGw/X0a6Zeuucp9fTsSTBjnnterM/buq6r7bgvpxQXngee8v//azNmX&#10;snu7Zu+6OXvggOfGo7mqXi+orIroxouM5nITWF7KwCa6IUBPsZKfNCrzTVErg0qUQSTVmo4Eq0qx&#10;+udWFKyCUSZSTlapWGEsrNRrZN3u7upk7hjqHzhz4nRuIdfS2Lx9z67mrrZQIlau47GJN6+BkCbH&#10;+KmW1ANTdoPlODdY2Fq2PrNYrRvxjlRasbA6LCxSOuvXAfWBPAs5G90mIGyYMCffkeDkYCJfT2+/&#10;M9Jx0LBqtciTRzu+8OTeR3q7t+4If/iD2vvf6ZIbXE00HqGmROPg4bhRGwMjk8jzzz+P4CBS2Si3&#10;ID7IBMRMIeqEMpDKmLn2UlNZ04nZV1Flpn6K1AbP6ohEE5226gaEffNd7rVX+9Stb6cABV5ZRwJE&#10;RZcWzVOntGdfcPN55Tng+4gAYIGwKqpPxUWhpWXUGhqjB/drnZs17HMqmE8dIhCWYzZqcbHOx6tc&#10;GcyFRf3Jx63+XhZdoiyHnrhyhvU9vFX5w5Zx8KDzhltJlbXO87/iw01E+AFYOBIAnphixUIqBJKs&#10;GmUwXQlbZV+QqxQgGGTlz5UQVn4rBwQnUYawkJbUw6lwHA1oLRkJRUMxnlTFqZfrViyVaG4Pt3d5&#10;7T2hTbujm/bF2ncaKP83dGiNnXaq1cu0Rzu3sT9rW72zxTnH6Dp4/bZr39i4fX/b3qu7D17ffejG&#10;5j0H23Zfxat9zzVte65q2XO469C1W66/efM1N5es5OnRqdG5haaOToy55VKxVq8ywARsHDuijSXC&#10;WEI9BpSkgF3xLhW8IsSqOAmI40EAf4NfibxoAECl3waMLPtAWFhY/DpgVcF/AliFug4KJr+S+gTC&#10;IpbJaa+55hqcQPhEHDTlihSSYoM7JcejuG+KC4QwxxKgJvvylWBZAaYrIawY0APsLnguYJqFe6Y2&#10;wLuiigqvjy/s6yU7lz9ALI+kyAsw4HLvfEj7l4WHEOqBW8VKHxsGYslPxrvk8hCGVUZkae0CYaW/&#10;8C5+sUpQdnZucX4xv1R0ay5qRZ1a6574ri6tw6gnY0Y4jlaJW5h3JvPeZETPJ0N2zMzDy5tePeTV&#10;Ta1ukN9YI7s2O5VVX+Yan695vI5yPX7lTPAdln51JLQvqjfEcMry5lADiWiVqFaJEXqg6YgVIP+B&#10;niGGrotfhNpuyCuJRLnuEK0ZcbQGzaFy7Xg4Wy68WKtPDI00NDXt3r8vmlCzoFpKqEBuqewLt1c8&#10;Qr5GJwi4ADU2+lrLXJjORbuir4nzAI0n+JYBiFlOkTTM0447PGwMDiDVo1116PUNYYcntBPHtKW8&#10;tm9v4XDDRP3hp7Lffrww+NLcVTtm33Td5NV7q6FIulBOuBWidrO6mdaBlWqTd5CieldCmrCwdKJi&#10;uTBhVBYao1ZD3IewRCX6xtsLXmutgZYjb3ytANgXQ/dZ2OxiqVbtaG+Lx6KI6g309VUKpbbm1t07&#10;dyc3tXohq0aYoUPKdHQITLQAXDhO5YSgMKwvcbCMYYnnXbJnlxDWiC/7whIaw/OHhRXd2PVslDCk&#10;m74vLDr6KvJdZecaGd5WTrRvu7PenjnX/tCLnf/4aEtvtmXz1si//BXtzlsqmWQIZ9FiPY9kJObt&#10;EiHGy8LwMuhd9kajpSSMdSI7yPwCESvi2TAFwvVwgITAytpsjQ1ErhhLvi1VtWePeM8+jUO+0oJd&#10;C8IKCyuw9YpDWI8hGmexvHnypPbs826ugBQxnRYkiIQCVKwvtYwDRwjHaHp9KJOobdtJpjFM84xq&#10;SDH4IhjqsCsEYQku043hUe3hB/GFRWuGB+F73yuNfYEjikgOWfpVV9lvfqvV2PAaDZjBZUxmX+AO&#10;aQBhYRkohYVlR8TbpbOJA0CAugIIK98KoSjTs0A0mcUFywbwV3pjAHDRIolroSgprpGOTccyDYkk&#10;Ev8Li3alWAXaRUP1dLKYzhTTTblQfNGzclFtwXPzISsXsooYb9paq4n4WKl4bHR83nU3HTqwidV5&#10;Q4PW1Kg3N+lNjYWoVYsnqrFEPZGoJhKVZNRtSoc6WvRY47nRiaeOvjg2M7Nl246mlhZyFpBaIJDo&#10;o+RUiMgLSCBX4JMqNy6+ASsd1KQe5MZlmpE+KRUiN86O1KcgVzHiKzep87ozrFCBsMLCihVeak+E&#10;meQwOY9UKXHxQFhGCjLWEorHOUGZEjcmG1+BUCW5VMAZCy4X3ClmcVHvF1Qqdy2OBOLxKZ6dlFNg&#10;vfh0yiaPnvLwLeXht9wCoxW+nvjCvo4gbNAZGFuBsFSaNGCpFnn6snKgI8iOUKrQDNwmdgzyronj&#10;AUdK5Qftn5PL5+IWIs+dDR99SY8VtaJJI94T7twf39tldjpkGXT1OINcojJhjU1UB+hXDZbTgcAy&#10;fkfwKy5zIJ1RJWRnBzu6P6hc+Fptml6OLV01PsRUNnkIZsv0tmnG9bqxV1Oeea4Vgc1FtIZQU3Su&#10;GFUJNFCDFrXgwRJc9OLzDXkpCxV4HTlSpQeq4QpTSETqmfhUpGl0EYee+Zauzp5t25irl9Ofr995&#10;8LUea1/2ejJKyLgh+3TSJ5544r//9//+p3/6p/RNklEr/6ty+X/8j//xSbaf/iQ1ozzkfEeCkRFj&#10;YEBDrfHQgdc3hO0f146c0iZy9QNN49dOHTW+8p2lidHK/sj8u+8qbt+2FE9W7VIEqS1UqRDJCLfG&#10;Feb7HrTn8510LwuWJPCFbYqEGgjnwpGAgCoJ3r/gtQZaXPYj8I+2TLw4LN+RYAk9mmQins8t9p45&#10;w0p3945du7bvam5sriR9/IpRUZVBc3ESIMEolsbzEXXqEfvaAezUa0DYuUXkGgnnysDCEs5VU6vg&#10;ZVJoHQjWJ3lDhNqo86Mz6suaZefMwdPbK/Hm9qtGm8fv2/K3j+19eqRt/+HQL3584eo3hFPRsIen&#10;Q/740Oi9jx958Zmnx8+8eOzMOYxpr3xjLsCpjJyFhClDwaoRz9+YWZQe0cmTeJ0x3jIqSi5PMWFd&#10;vKnUCmxK4l2bni0+9ODcU4+52ZySiV31+HRSf/PbfBb2BwXC4tWqLWWtF57Xnni6UCqo1GEwBZDe&#10;PgsrEhQswy1WorWqFbdmDl2X2rxVU9JyDLwYmIHvKsPzFYKwnl4oVY8dr33jnvnhYSgLP++96HxA&#10;JKNMpxKWUzb70KHKm98ayWygsv+lDdAKwoLSwK+AJ3EkEEgqg6lMyQHzxydi5GILVk5iURW8JQhP&#10;7N3yQ4Ffwl0JRyUoOaLFlPUibqIBGTeMpki6WDOPTi8ulMmBtdQSseKZVLmtYziTHs3ER8J2ORYt&#10;pdK5RKoQT5fTDW5razEZGyrlTizMzxjertve2HXtVaV0ot7cUEjGcvHogmXNWcZSPJKNhZbi4cVI&#10;KB+Nek0txWjkxaHBIyeOZwv5PXt3d3a0wYbjzcC9yyZ3IQXmTxEEFWVQ2YdsY6PXAS7lGD4Ur0cB&#10;NxIGJKBWMKjcuxAtVIv4nvKtrEHl876+PsLheQoSzhU4dQTgVTBxwPMBYb/zne8AN/fu3StWe4kh&#10;E/9XoU4FvDJMiEFcOEWJxBLaWAKzhGLkAEGu/Io/KZjQilK8AIEJppdS8Tk/lx0uR/wpsVDd3d13&#10;3XXX6wXCLseqknrI08YGR194/sTE1GIZhGlj01NxWI7NUhi/JFlAqGcK1mMyi4SjiXgynSLrXioW&#10;jfHsIcP8yQvhEdUFIGyiERKWqDGIfaYYu0ZuTnQp+Txqm43xRCyiBOGsRqd1i7t/l3lNu7atZTEV&#10;NZQ0JoHBibpXqBXOabPP4mdgpzKe2eBgdLRJ1g53oqSNSeiyQXJSkD6ct+61evoOy9imaW2a2+jq&#10;7ZpOliYgONJdU7gZKMsX6FLDSKsGMAgj9VJhv+dfQHz58JW9fKsrhgh/9HaMOukLTaMtEo3QyO3a&#10;c9PTpB6hs3Tv6EEjSLFvF413MvJc2jB45Y+Sta4MuTLe0hlBAIAJkpPRVX/8x39cXAj+7M/+7JFH&#10;HnFqxbe+5c3QWDwMPWQMD2lDOBJU3Wv2a91bqLM80YMkCGYBpbgSb9ZgQfKDtNVYEaGwjd+1n0ZJ&#10;x53e0Uq4Y886QyeNcF9tb+9fH575vK5PDV9/7fDHPprobomEDDLDZrCQWCGdtDkxM0UGWbSEI0Yo&#10;Qoc0w/6LvOa8wlYiHE8z/lZLs25pPB22m1MtiVg7uBIT48Uvxnt/oFZ5v89/6+/xha8wrsfCIRKD&#10;haPYCYtL+dLMQnkpV6+UkonYtp3b8R9ItjR5MUTKyahgQMv4J2NeCVvRsB62UNBlRmHUUCOnaZK7&#10;Ukb+hcrYUqUWSm3q7Lq2IdmOSD9ys+EoqTxROWCguPAVii7fptxs8LLC6UwknlbSzTUjGo41mBEr&#10;XF2IPLF0aHF+6f0TD37o3m+2DFZC73iz8ckfd665NhG1sF8wSn3n4cf/4jN//tB933zyiceffek4&#10;c9CGbNAxbOBU8CtTgyzppXkz3cCbIGEprgXHjh2DoEVgR1I8BtBCfqJWypCQuleoY8sOf/kfUmfO&#10;Rs8nZVmlQafDxZtvj23br5kRNAddbhK+iIXHlRoJdMJ8dGuuUD1+XHvpyTjUs6sVXDPhs4OKiWC9&#10;4fOaPsdvaK3NsdtvMw7sragkDuj3IuNrFH1+7cr4wsK6Dg1b93wx9PD9qZJSxldqzUxnlE5FUKrp&#10;M2J41aheverq9K13axklaMGDw6zte0FwgHI0ADRunIfK9z52JarF+EgsF/Zf2pCM+wJZBLUInhNg&#10;x29FY0i2AJhK0ww2OVJQTnC8f7vLm09TqlZF8GY4wuADFxUCOk1MTo6fORWuVdsiYUCDm0jVk2kv&#10;noSoxg6DwGw4ErXCagBKphI8cHKAjoxP0CUwvu/Zs0eKJyUXGB1cna9AmUQacbPMCpBtAL6rr75a&#10;AqHYxDtHQCrvkkcUdg03R9kJNvlW8ujKJr+SbGTcmEBYcfkVWdzAt1gqSjwEBL/yrdQtEJZSCQuL&#10;OwEHBI4HshKQH0rH5ieQhQ899BAIdf/+/eIEAvoUnCqqCGLr53hxihCDeFAzQqDKSkM2YQfF4YFr&#10;+RLAy86dcl0pgPCy8hPBsvKsuTSjEqUCwuJIgIPKD9KMuWZZlCsPbV551jujI/1HXnh8Ynqw6iLA&#10;hl55xXErLknclFY/XCwJLmtomMMIkHAvGgvFk+EIgbYRPJkYgZRVSJEFZFdzVUw/sbSOv2M7lbpd&#10;Zl9k/NWLTN9RKwan6pGNw0y66U16197Yzp5oq5WPIMJj6FXNKlSMuYXa6II3UXaqyarTaBkZi8HY&#10;BrbiC6mCQuHg1giwXm/lQ+HA/XhaStd7TH23pm/WtCS3hHSKTjw46rPuErFtKjpbZwzzNZuWt1dH&#10;r0nZQ9U1fPJBh5sqY58NmW5XT6W15bmZ2bG5+XgyRuh3S0u7RMzJ2ljGGRmgZMm33qq4IscHaDsY&#10;XRlV8HEny+7v/M7v0Kd+9Ed/VEyurA9BALfd/oZdu7exTDBCBO7ow0Ne7zkC3txrD4a6NrNsYkyh&#10;cSw/I9REfKePH6DNYV1kWjWTVEXQVFgW8K5T5Z2pukeOzM0//UT70NeaolOTu3aP7j1UzoSW5oq5&#10;xUpuqZJfqhRy1UK+VszXi3kkGFd/4bGaL5VzxcVyftyqz2bC5I1J1CtmLo8Jm0HyopcaOVX4VeX8&#10;VyV/p0pmcYxyvqCeTRoEzyzmyjOTs729Q45XT2VSjS3NmaZGMxTOkwcnV8Bde9XzV2s2Z8bg50fX&#10;Mg4roqFULC3V5wuOXtWbavXW0pJXyufIYZ4vVou5Wj6/2otF7aq3XMnNFauzhVylROqScKVUmanU&#10;+gvR/rPFyBNn3zD5xPamovP2txk//A7zwDU2qN+f6Bmuv/a1r7FGYk4EREKLQJFuyCbi2TAazEQB&#10;BSYzctAKmaFAscePH4eUZSphdt60aRPzqRwgUESmF0bVQtk+dcJ74jF7dNy3P60R7taUcfYdDqXS&#10;LiuNVDzGNKzOcQUHASYOzSjb1plTxnNHtFyx7lkVjVxLvv/2d7lkXySQz3bs0G99k75zJ9qr9GIL&#10;YkCFrWLLV8vRK7BVKvbIaO3pxw1EwZj//FwMfkmUa7JSg/FvgYnM2rLVOnC11tEMOOETGYotHNMA&#10;DsgevooQFnwG6AEDweQBpwLqQoAgfwY4VYAsm8wTglCliQUYK8CpwYgsFN1KOnYZEEOlKxMhVaKe&#10;DxRLdmlxcHxsbmS0NZHc2thoIV/MyjjdaCZTuIrYIdKt4DIbZbAAxKYTSR/CLgyNjtETYC5Bcsxh&#10;EjEjHUAIUYFibPQNbL58TnfFKQegdv311+NBIegTyAVI5RjBpgEqFdpV4Km8y47Qq7LJ+eW+AqaW&#10;kgh9KxBWSiUktFjh5YcB7wuFSSyRsLAsJzhVAGFXLg+EBefnjDiwsCxwDxw4IKF4QXiZgFcBmvxW&#10;3AP4RMjXYI4XPCpAdiXuD+CpuDqI/8BKOMsB/FbOL89XGcXqddxzcaVlGCKc6/UCYf3wYNqwgrCD&#10;Q71Hnn96cm6C5DnwPHCNarnP1yy3/MTVKqxDiYupZ+kTNmSk88EvnVXBC/JyqPBS/mTMpWqpOFYN&#10;vJgH+VNl9QHA8hOFiG2WqPyPjBuJekO727krsqXTag6XUa8EpJZNvaCZ2bI2na9PVZylRc+F6SXO&#10;MWZ4ZFdE3F+Nf6r3bMy4pmvcL/eCd+nmZQjrZbgtQ4tjWTFgybyqyjirch5iqPF9zFba8jae7vQh&#10;rE+v8gyQGiqbRsXSOm96Y+dNN55Zyp0aGWaubW5v3bv/QDxM3j6ZqtQmC282mTs3poJe/bNIT5QO&#10;Rc+SEYZP6M7f+MY3fuVXfoWvxK/98ccf/xf//BdZ/6swEM2uONWxkXDfWZMMG4f2a5u2qplFsVdK&#10;kFxJjPohI342yx+YjRIBXXnEJJ7BvFRXpL0F0l4aGHj23qMjzz1aKD86mso9k+k8UddOnXnm9Isj&#10;Z84Mnjs72HdmqPfccH/vSN+5YV69Z4f5c5XX2TMnz547N3h2frrPUe6wxcJ8aXRodjGH3/+qr8UV&#10;ny/Mc8y8ei1ml4gOUMGs2aWlbH5pPjczOTc1MTO3WABURBIxcljBDZA0fXxyek4FwapjL34RRjs7&#10;M8d5OacKqZ1dmJ9bmJ2dnyvNTOfKAxOVk6cWz5zArRbze9/p0wO9fePneocvfvWtcb9n+14cPDvV&#10;d4oqmjrdP/XS8Olj/X3HTs/NHj/bOVR5e3d9190HvQ9/pLznKs9QUS5YCXmHd4BzhSuF8l85pwfr&#10;qMvekVlGwEMASQOoIJ9I32TmgkcjoBxzIspITJfyrVx6WXsDt9qKc+pk/cnHatMzgCdW1qs35UzG&#10;6d5MU6+WC6VmfEdwzVDTk2ICr1DbrzBBLObNl17AkVfDKI+Bj3yi/qi2YtBcrmht9179DbdqO7ZL&#10;SqyI34n9AfiKjWPG1JTz/DP6sZdIgqYYFBVHisUE6Kb0bX1PXTW+GMRwtHS6O7fZgCPGMHHnUQO4&#10;MkC+mhAWzCQsLDCI1iOWaGnNQvgJ0hI+VZhFMZfLbCEoVjjF4BP5UDaODNorP5fAbQ6OYRMkZzX5&#10;dXAbwkSTSOTLJSalmZHJjqbGvZu6TFbAxWIskUy3YD+MV8Me9h+D/Hg+t5lOIRboLczO948MC4Sl&#10;9QPUuKKAPGCogEhuKnADAFfxLcs++E4gFxBW+oygWCmb9Dq55aAjBbNjAFWDg4MakB8KaJbqEoAb&#10;1EAA96Vvy1dyHo4HwgKseQowygJhBelKMQIELPMcnzB/o7rH0HPo0CF8YTmPCAsEfgJyOUHMssmD&#10;CNYhMtPL82VHnk7wuPkkALsy0MgJZRiSE0pJpJGwLxAWCvltb3vb68WRYBmG+Wv9gYHxF148l10i&#10;GqIjk9gcibbHYl3xeHci3h2PQw90xmId0ViXbjTh+RIOt4WsVk1v0HS0IZvCkXbLbDHNFt1o1LUm&#10;02oxzGbTaHa9jMmO2WyFWsPh9lCozbJa/W9T8XB7zOxIWZsbtK2d+rZd0V1dkfZIJQk1a5Jf017U&#10;tHlHn7G1WcNZGoMU1vAg0FKWlfH0KGYGX7ByowZmXYv5EDah62i67Na0LZqCsCHDhTCwNRPDEMGI&#10;jKokGCug3awr/ydVad+dGDYaxXI+fxxUWLmOHqeplzG03XTrnrvvtnp6ekfGzvX1QVdt3bJ9946d&#10;Pt5dLkEAXs/Pgldo8lrPZYPVoHR5GTQYmXl/+OGHESf6+Z//eXoZw9rv/d7vkc3kqkOHfUOkWlY5&#10;ujkzaZ4+QfSMdvMttc4e+EyGDh+7+g1bUedqDfYDtGE9YHkUBrHbWCVoVSTTyBpnzg3/5Teeu2/w&#10;RHZ6aMf07HZ3rmQtTuXHJs8Ulsgyv5RbJPl3TrnqLyqH/qVFwkxFrPnCLbe0OLOwmCtmDW8pEy6n&#10;cTWseIvzrCVLZXypLn4pJyvlZ1UqlotqR704rJBXsQG4ALEqXZxbHBsenxqfyS0Vo5lYIp0gGrhS&#10;r/qSihSrWLedMhEFq57f51wVIVCtcYCifGFjoc2jTsHRprLa+ISXnUU0DnHGbHapuAhdrO7vwpcS&#10;LV9tKy1MuHPa0mR+slieMMoL1ZHaQJ/31OTi8ELX7hvv+Jmbuz5wi9Wz39GNKFYlA2Jv2b4qczTM&#10;C5Mj7AMbc9Ar3wgQB5XCi9GwqUChOWSmkOmMuQbUQUt+97vf/f73v//2229nIhOOSTXZ8041voqD&#10;ask1x+g7pz/7tDc1jXnBt1CvtjU1hzo6tFTKSqfsrk2RhgwQSsbIjR6eLrUz4fcaPn1ae/DbSMNq&#10;ZZWClf7IKkKcowMTlj/S6dqmntoNN5h7diqJX0d1DeUJq5zer1DxufbcvPniCyZyZjb+dBCYirzw&#10;WUJfSwH4SguCsdHqViJTuOVG0k+G/LHHFy7wNwIFX73xR9+3bx8rRzJC0ZhgZEGBNDUGSlEhZocP&#10;sZsL+8gWYNAA4QnooaDCzMkmkYwr6bqVBIMarxVZ5cIWMhYB4VKJxGD/wGOPPNL/8JNv3L71R2+4&#10;zhzsmzx7JtG9uf3mN2rdm09FMMTCBRm4KZJJvTGdqeVzx54/+o3v3E8IOeM7sAksS7EpiQBEdigt&#10;m3Cr4kjAGPVXf/VXBEkw7Pz0T/80eFEmD96lawl9yyfcDlMIo6WgxgCuSR+TnwSm+YC9FngnrDPn&#10;CbqiIF1+KMCRmmTUEF9bapjSEpv12c9+Ft+GT33qU0RoUWYJ9qJuBS8KNyNIlOMB4v/n//l/Yq/5&#10;6Ec/CoLn7kCQom8VjAJSDPmhUKrB+kR2BEML7pc/5T3YBLKvXJPIgw7YXDmS0tJyIIdwbLr22mt/&#10;93d/Fw+NS+3jV/Q4apTH7kuwWN956Oif/fk9p8+R9SqViBDOSFpIAkj9VOgqVIYaw5cVn+MSPhRq&#10;JRUK01d9bxCktVJB2Li4ZPhOHRXELNR0oTblAu/HGavqdIxazIiYVSNWjzcU4nurHW9NHbw2vqVx&#10;1sLxO2IvIOxatk5Nh44O60cn7cF7PbR36l2GdmsqdqMZbi6WjarCNxvFrelag01AgdZs6DeFjHdp&#10;+m2a1+0QTOA5hjmjhfo174xdP267xzTtpGHOhhwhV2Qm4T3Y2ZjHqZKGqlHdHydJicQlw8Z8SG/4&#10;yI/t+OVPFdLp3/3zz/yX3//dpXL+J3/yp/6ff///tncvZwORTkd1B0vHjSnQq3wWGoyIwMg4I6Or&#10;bL/2a7+GLwG4BTPRl770JaT3fvu3f1v5IzvVkBVRaX9148iTxhc+b5cq1k9/cub6m/EXpaliKUKz&#10;gqlEDH+v8g2s9/QOYzkMLH50mpdkJsxrTz+hfeneh78x89nR/d9qTiVuPXnr3pm2mZBWSRWiOQCo&#10;uglZ0Cy3OD8UZo0kAGEzWmYotspxa7w9PNETc9NGQ70UD8XWwD7LijQydi5Df8UhwbV6TsgkCxg5&#10;6abRcfFV9axIY6K9vaWtvZnQBqAu0u6+OCa+l6uHyuMWiM1LjZVQgmrMIThMicXOeWMsUifKLcXy&#10;rpDTYnllT01xsRoZpFfbCAJadYs5ZVdrzzNMpfFQshOTLySf7zNORZ+MvCX9/k998jcOvnV3WKsn&#10;lR4Dq4coC1HldSob7AliMrAPwYS13od58fHUEe2ZgC2UH8luQOsNjsE3D5qDCQLIcdNNN2E+BekK&#10;6SPtP2BtVC9Wz5v0VNpiSfvG17z/+nv1Z54D0a3JwrZ36Du2azfdrL35bc5NN3nNjfiJgQKxfb3y&#10;e7qsM7haqaZ9/u9qf/yH9ulTcVK0qsgK5Rzqj3DCEy2jdqW7sHNP9pd/sfETH9PiiQru7BiilZnv&#10;VSQxv89N1eresRP2Zz4d+qvP1ov4wpKay8XJTtlPfNsOa4k6xCL+iE2x0G3vKP/mr3MLsVCE51hh&#10;btRVug2OJi/5Rs1UFxZYx4UUhxga03XXXUfbYt6lWoFWwskBsMS8HpCs/ClYVuCOtFQ2wW2BY6UA&#10;WcFJ4jQpQ3MAc5VFEh8R33GTU3FFPClxAH/m3ntvv/qan3vXu5IjQ4MPPUBuvk1XX9u8/+C5lqaS&#10;py16WpHBQrGw6Uou/9Jzzz74+KOgzA9/+MNvetObuBZQlavICflTeFAJGKdjABbpqGQE+MxnPoOY&#10;1L/4F/8C8CcOozI+BtCTg9lnXgHfCwoM4KD8KRCW+wrM/QFalYPlhFLfMi7KnBpAWOF9qUmANTt4&#10;BXzuc58DvP7cz/0cQFaybclTkIrlXapROG+BsMDWj3zkIwwEHI/vEXcn4FKuKNcSAMrn4hUgD0Wg&#10;qs9oKwgrd8eOcMMBFRSQygKdA34ooHWlKjgJSwJ8cyGSaUh/8Ad/gBvfZfX41/pHvikEo7xyDXjg&#10;/v4//uMHX3gBjqTJjMQ1QppdkqkgPKnWmsijwEcS7ihPnMW9iuF3VGVKDQjWV53bH5YUanWYrXwd&#10;WX6v/lLR0PyQyI66WQsDjstawo00Vcz9bvKuxu3Xpxs7JvCOrcT1rKYN2e6LS+bzi6ETS97ot4z8&#10;8WIZ0HpzNPqmWHyrU0tUq9G6Sy7YDakyXcvY9E6t0TCAsO/WtDdp7maSBgDcTSOvh2Y0fdR1zjj2&#10;c673jKb1KbTlN+1XDcWeZyh8GcKyac2EjTnTtX74Y1f9H/9K27/vocee/N3f+f++ee+93d2dv/5r&#10;v/6hH/1n9G5p/IHtkqYe7G9ILb0GJ6H8QRcWUPvlL3/5p37qpwAZDHT/7t/9u7//+79nuRhLKE8S&#10;103XWWeEjCNPa/d8uVqx9U98xLn6xhgPkvkF9ytcCQylfvaDB2HdXN2I1NGjYRmWr3tP3u9886vW&#10;Cy/cb971l/W3HWloe8N1Rz9285jletl6pqbbdEJ1E2reV+Op0EDqvzUgrOUlSGtWdheL2ZfMxRe7&#10;InZ3w+ZYqKNc+y6W+p6nqWijZRc0daHzhsR0itw3JXSwx4eH5+YWVNRGOF6tO9lqbvdu3NC2EEcO&#10;usXFjZGEwUDFba62OQh88aREj5JBRCXnUjNI/9KJGdurxvc0Nt2ZDHV79bxHoFso7mrFVc+zFhJz&#10;67Vipque1NsqhbajZ+JHHrIGsrXJnZ9r++jiG9/zsV9rvmNzWbdjuOLElGw+6+qUOKvIrMRELIEN&#10;wZz1yps6cy7g9Y//+I/vueceWiwXggtjXoDjAG8cPnwYmhYXAimA1L2q+fN6nTIHsX7A07LmOYtF&#10;996v6//tD91nnlOipIpSWG2zoiSSKN12q/nJfxF9y11uMlZ0akibJZTF4opsjpYvab//h+X//Fuw&#10;+4oTptOiHEGMsLhKqPv2/6lbN/RYYuHHP970qZ/T9uxXSaI5SPmROjaOa1ek+JWqc+Kk+xd/Gvrc&#10;X9gFxZkQhB9R2saK1FHZZrEVIWOj21ZLg37HO7Xf+DVtzz4Ve+ZDWAuJYl/y8FV05NCRFCUeEMs1&#10;CyNBotKeBCcJ7SrTcwB0xNzMAQJ6AlizzDWdB3yBoVmIyQAILlOJId9Nue7atTrdmkuxUBsdG8/N&#10;Tb3hxht+4aMf30qerCcezveeDaeS3QcPzR24vmJZS6HQkmXWQqFkKl0tlo4fPXrPt74OjMMfgP5A&#10;YQRYB52BcgaInA/pQphIuBC2OYD7P//n//zWW28FQwe8qaBSua8AkQskDf5ceZvyQwGs0v0CtjVA&#10;vfKVWlCer0MOk2UA8yvLAyw4AmGhhwXCIvVK/+fkfC5YPCiAnI1TARaZz8D9wHcgLPM3vvPgyGCR&#10;IONRQJfKSeQGeQ/WHgFglQckNLYcLK66gnEpraBnWb0Ez5SDZQHNkuDee+/Fs4oR6nUEYf2hg8dH&#10;74w++ODwH/zeE08+Zi8WWqxwl1I+9eI63npqKQko8OO6vLBK3Sg8Dd0YAQJ/AFqWqvb1CtTA5J/X&#10;p1wVflVcmL/Jh9RYxbDx1TeqHo7erZ6zX9Pvamy7Lm3tnkC2qhi3FvFrsOtHyt6RevhUTZ94OlS7&#10;v1jqd7QdRuTWUPhA2OvynEzFsWw1rrzyTddSPp/XoCCs/m5Nv1NztigWVj3gqmai8kgOhUHPedZ1&#10;H3e8kyGVWGFVCnaDnHOXGbdlJW1m9emwMYtg14c/cQ0D/IEDs7nCvd/82n/+3f/v5Mmzd950+6/+&#10;3/8eW2QQkCoV8vqCsLJkvQBDSHdmEf4bv/EbvH/gAx8QL6NCbToebl6cs6C3oinlZvfk4zBVxU+8&#10;P7Fzv0bi1XRSa8DPxaxoDhqhNvGwr7yRbOQZiJRkFMHjK5fT7nt8/gv/uFAcSl/V8fXML9xz6uDI&#10;rPuea5/76N0z2COytZRWqywb/YQilXcZV9fAdIYTdsKhYn1hfvKIM/tsd8zd2rI9Gd1UrLA4XG0T&#10;Zul811bDuD+Um1Z0YWZ6bGBgfno6GU91dW/1zPDY5MzI7MiBA/v27tmB/ggOAVEFYXUXnmGt3ACI&#10;0al89/5A4CozOicnwOv03DNjRHo3XbV5y3tS4Z56Oet6Fd2KWb714eJtraQHeUaUVGe0Xmg/dqrl&#10;wRcysyNux+7J+J2fXnp7Nr79X/6idvXBYkFPADrSDOP4MvqsmDAXr4a9gtMCi0nNxVxAtBaNFsyK&#10;yRfnPVgzJmvxNKN5y2widypPWSa75cWnq3JBQf1lC+4379H++Pft514IwWArt/xVt1AdvewDu62f&#10;/Fn9wx/Vujq4WeEwrxAN63iFiv47v+P81n/CihYhiBG0B3XJMkIg7PlWF5D/+m035X7x55PveLeB&#10;ooaCfkrCsKShQXolNgwGx0+6//PTxl/+hZvHEqKwt8IDKoEY7Iny6KipzMR2rK1Fe9v7tH/9M9qB&#10;w37jIn4BspmAJvV8YWrPkx4bfRcmqyICg2htmKTZoPHAdoBC+ROERKQ8HuZIY8gO8u+ywwYxgOwL&#10;DRTtN9knSyo78i2HsXE8v+UdmwJYWaQ04AuHJ0aHBofGRkancYOfmJqenCZrX7VcSWfMTTt2XXP9&#10;jd0NjS2uXZ+dWJyZQlE6vHUfNm8jFoNoBU8hCoBKCZJRcwtz+M9LUYMLcS325YpSTkK4KCT73Cx9&#10;QwRfcb4BuEtGWeFTJfJJdKaUr1JF6TyLXwQfcqRkoJVNshhcIP4sGFqolICKli4qk5MsEgJfW9Hq&#10;4leUlpoUX1ichGQyk9Ax8c0Vhw35k67OLWOjAY4jGMnxnAE6mZPzqyDQiiMFtgpxKAhb0CdlCDxA&#10;+FwcBtgRhwpZlgiHzT7HU5JgYRMsafhKQtYA4lyCOufJMlq9jkS1GEHw4/F0NM6MkdH8s8/OjI/G&#10;qpUWR9vqoirl4Myadry44yUdF+XihOM2qlnAYyJIwWTgCKvrDfi/GkaD52U0LYN3rKdnPDfleWl2&#10;1M+dFC91vJuBNnNc0jwmNIN9PkkjBhnRwinN7dCMtB7awdim4szx55m360OeNxw2pqPGUj1sjJnu&#10;OKYm20g5doPpNZgGHrGsczdkTPAVCagHPJ47TQMnkK2a1shSjqHKF9ViAGLRyQRaMLw55Q6rUnwF&#10;s8LK6WEtQ+36iukz38FPDNe0ipZRYtV84Oqum24osxhtTHdv2jQ41H/65KmJ4fFkY2bXrl2QOtLX&#10;ZLklM+LrZQvAxAV+sYwz//k//2dGsF/6pV/C6iojiWEkUYYY7cf8PnvuTOnES9rkRHhuPh9z47Nz&#10;ud6z47gyNzbpkShkBISfMnn9YNUDQbzQkNmJ8rfvNT//lfrxEzM3dI596i1nuj44cixePTPd0TXS&#10;tDufK5TsRVevFgtVp1rBOQfGU73wKCW6H5MSzq0SMXnBC/e7qmMXq0v5pSGtMp4Je4lQvEYsODIj&#10;ft6Bi1+2EsPDsYjAa6IxVUwm63jmKkKsxkeGyC2xA//O7duh/yZnpnIoPyID25TRsI1VK4qOwbqF&#10;7IinTnLxi5QBsAdcolYt120Vycb8UCwVcs7UXCFvW42J1Hak6iB8bbcMOKiXOHKVF2IGq95vOW7H&#10;ltz486fNbz0SOznYsH2T9dZ3jBy466ml7fl5/fartPbN5YqGXCzpxYjoN21Xuc/JjBA0DMb5jeoy&#10;dEBQBNEauJaBMfB2ZfX1rne9C5fFQHZAJkophmyURD6RYjCR+VlLcAhVovrnzmrPPOlMTGKHJxZ+&#10;jeasRvIY/vtNTbXtO/QuJe0DiK2gPHeF2n+l7oaef954GhICOG2U0FfzlFuMEgxRt7zsWSqlI3Cd&#10;+Xtpx7bK7r2RZMYfAxUTC3vyakHAl68WHJYmJ+vPPWO8eNSpyyiiEoYpwUPFx0CHKyNZXXNICFfd&#10;sc9rT48kkg14T+BcoMyShC/7YV2v3hJCRyQbbMdtYM5e2Z4E5VyAZsTuIC1MUI78yZMIFlKykJV3&#10;mUtWraOAbLjgeJiv63bvv37nnhZCvkr5uReODtx3vzk523zbLVvvuNXq2TJna6OWV2iKxaqOc2Lo&#10;iZEBIKy48Kox0XdslahGuZ1l866PGvmcSQ62EmFFwPqP/diPQRmCAgVuCvUo5RG2MthEyZU/pULY&#10;5MjgXQz9bOIbIAwrB0sVBZUm6FPQpISRwazgww4wFV9YssUyUYGt+UkQXxVUIFdUDJ9/XSI8/u2/&#10;/bcME8juwMJyMI6wFENQuCys5S7k7iQ0RAAu97JSVCF4iMHYIQ7EAlulQiiqjDJSveKYIbfMz0EU&#10;VCMGI1A1i2wiTlhwX6EhY52XVYp1GKsIBIw+9tjg5z/30smj+tmTpbnqPs1o1hxMP414uCmJcgxa&#10;ytNtjaFQxWmua6vrCF3WXYuE5gbuBPUbjNpd6cSHAb/1WrwMTBzSQi8V7Icq7pFoeCobt8e90DMV&#10;7Ui1TpLCq5KJd+iha6uOVS3hPO97zPuLD6CoEpteoWB3aYXylCIBP8Qp7RZLf6eu3ep6mxyEFtTD&#10;94cClT4hr+l9Fe9o1T2XcJ+ytUFdm6LwCOx7hKVoZeQV8JVadVvLjremG4QJDaXuxHf+00u+I0EW&#10;FP3eD1/zr37J27nbSyQAtE8cefyP/uCPv/QPX9m8vRsncrzbA1Eeaf+vF0eCoKgCvik8a2MxfdCd&#10;cRbE3R8X8xU3VUJa7fSZ0Gf/BB9BrVBWcxwtwAxr8ZB2y43Zn/nZ8C23qIyH2AVsLWdp6UtrCBt9&#10;VEFzk1qV/zQHeK3skIZWVSmhjNDcsPe1r5X+5p6lbG7krftHPnpD/urtufu3P/TXjTOn82+87cW7&#10;3jlqunWn0uC4VYbydZUs7EZqIbdkz+XmTmoLZzZFve6mtlgkje6gnEdBo/NQiSEuQoaQkAWHWkYH&#10;Gu/caNyp1GYnJ/teOlGqVeINiW27dmzetj1kxSZGp/p7B8emx/bt3713707iw/wBWalgKhX6NeKM&#10;JDRYjZbkm1WPGMOjSlTRXzg2tFSEhe3a9EMxvU2r5Q2yeIqgvdrOT4/+rvrAScdAyaFaDnfZmp0o&#10;QOw0OM1N2fCZliMTu7/61NazS+4NN5Y+9bbq3kNzz6T/+CvxQrXtZ/6Vdsv1Ja0eJ0CINTJ2PV/N&#10;5FXcmGUAr+TmgFjBtMiMBu0qbn6rbn6kAZ4M4tOF2xbYCHlB/IJty0bpZbFYNb72jfTv/Z77/FN5&#10;3cz4CGq1jcgFwJ6t7dye/7//Q/yjHzI5kK6h5JGXK1QFP/hWMnUGyLF11gItOSTZnX2jmm+OU4XG&#10;vZiLAE+Xl95+wBzEe7Hspv7o993/9OvlYj2lOGGVo3Xta4Y0WIQbrs7/0adTV19TctGl8sJczdJo&#10;t1xJjcK+B6o0jg17jCpJgW9OPN/PgG3qGvVK5NRp40/+R/Vv/9pcLJPeg7qtmKGEP+H49afsCrjY&#10;ldu6kj1bjJ27tDfe6H7g3UZXNzY9t65SNPAsqwYOLK/OppPwDRgk8A6sE4z4AcQU1BKE9QhgDdCM&#10;/Bl0tfOtZPkRBQDo4sLzwwDmBjscZhtuYzTRlkjhEKyV8i4c6j3fOvvgI6lE7MAPv6f59lsrbR3l&#10;RLIaMvV6zSyWK4aFJwDDveAwoSGFXxTAJ/MBm9CKIK3HHnsMr1MI2h/5kR+hd/GJGNbF5i7HCyMr&#10;cTnyW+pHxLYEngp4lYguoWYphvxEECooMFDUksIEZZDKFIYV/2MgLEcKhMXO8su//MvYXPgkwL4B&#10;yl+5VMXNiDgPWE9xJOBsPEfJbsDGXQh5zAhCIUUvdqVKV+BoG1C84jGiLFw+SJU7FWdZNg4TR2dK&#10;BewGs8oluCnxNqYakRhk2Y2fPhBWZHp/8Del+qoWiihGmU8/PXjfN/vGBqPDA5UX+xuz88mQucd2&#10;lXq8yoJVZwFN9Mwa27ohrKNHyMHlAGFZa8e02iGt/KZE7GOGSbKNptqCVu/V9OeL7qO29mw4NLkU&#10;rS9q0VN26MlKpc+ttxnam0KhG/Voi1mL1hzoWEYcZmFeCF5dVr6DGGYhT2819FtM/Z2adqsGhMVi&#10;p3I+qOFM0QVmWTNGbf1kXR+M1h62vX5P60MJSWULc8kpVvNIDrQGJl3LACpG4VU2It58CKtcwRgg&#10;TYtwroWQbn3o4wd/8sfqBw4Z2Gvw4asX/+Fvv/Cb/9d/6hvrJSccylN4t9OtguioH/wWuLKEMqqI&#10;JUdWm3QubEdf/OIX/82/+TccKbjWf7eqxOjnG77+JRwE5146aZHXjWZMne3cWf6xH0t85COxHeRZ&#10;41Tq4RE+e2UcCZjYYzROu4rXa81gCaJmYFurRs6erf3DN3MPPDKX1sfeenj+TQdDm9vS0fDxJzZ9&#10;L4RFVTmzgRBWKXksT/++d5Zy1oMtMMMO2lhlxIuiCRX4W8kXp0bGJkbG0INtbG3atKW7pbMtEkvY&#10;NXd8dHqwb2g6O71v/569e3cgMKC6HpLQgi3WoAcvC8L6ZJA/uZ5/01ToTL3G9MOM4kRCbiKO1nS1&#10;WIsff6jlvsFtk4stt1zr/tBd5k17saIcP2L86dejVwTCikg5kSQ0Zkn8GbTt1bukDwcxGfpiGn4M&#10;oj+i1g1iBkCZ0OmRz/+d9id/pr30Aquil8nTUVGy2462a+/ir/9f0Y/+s5TvML1shVBlIAmLwl3L&#10;VbvelAG1OiS2sgqfV1oSepHssOpzj6zPyqKpgJ6KYfJVu0t28n/8kfbb/295dlEpKkoEIs4kawxN&#10;RBCbt95U/d3/GrnmhiLreF1Xbu/+MLi8KeQqN7AahBXQFcCeSxwAg3PK8QFyo5WdPBH6739c+Zu/&#10;cgtVMm0YTlX1aURiVDYbqgJCXLGUxUhCyzTGkqHi+97rfepfprfsUN8jYcP3eMZeoGsbQL4AZ15i&#10;OS8+zCRdIY6k2OBwisUezT47iDQFGx8irA35j/wWZncSR2Ep5p0NbgBSk9UVGzsrt+ATjnn5jV99&#10;7wHtZBUIx+JaMqYlYnpLc2skNj0zx5ouFIs379sTO3Qg0dCUMSKJSDTW1owxh/KICAjFkzRjfCJl&#10;k02ygPIO0wwMxdtBYiRhCiU5mXiyi5Mu+6C9IFkrUJJfUQm47lNLaIVQM1SIvHNFzowzK5tkQBDv&#10;W4ma4mwC+8RlVqKpAudUeRhMt2z8CkcC3FsltQHvknPvguVBAGHZEUcCcDOxXyKqBRstXvni9iDZ&#10;Dbic7DOaQNPiLMv9UhhB7QKmBdxLSdgXNC8gPojDk19xvKhVcIxchR1+IqABhw18CahwHAl4v+xG&#10;+Vr+EH8eX/JVSWmOj09NTEw2Nad27+3UQslzp8ecehvuwWR9JLcGxj0kLhSqWn1br6+VP+XhSqsm&#10;PYAfatfVGCFUxGmHw0nilpx51x719FFTn7L0PEkT4l44pieqhjVjVxZVIgU3HIrSUQCZSJqpdFm+&#10;x5cItjLkifHmkl+KjdD1pKF36zrLjy34SyDkDpISvkKxecAgBP8oG+YuF80EVncFUyU+8NVz/TRd&#10;PiuxystRKrirvNQFVv2Jf9XzLmxKd7BEvgeKcPBQ+3XXmj2bsarQiFGFSCZThaXC0eNHgXo0Y9ZO&#10;9H2xQmygYfS1aZPBkpu1qCwm0c779Kc//RM/8ROMLfRZsS8p4kABXTsZr6YzoflZfWQwliuaGvmZ&#10;IvU73hr+2I8nD+xXAYdqNlKLEBVTcUU2BAX8RRWzWAhgASFj1vLVwXPhz3wu9+1HF+zq+Pve0PuR&#10;O+d3bol4oWShPj2VGjweK83VtmyZ2rEbewNDFaQhy6v13YDpmci+1b1ytTStleZSlpeJJ0JWVGIX&#10;VI2orGDLuoGqtSgPVY84y2g4UiuURvoGxgaGqvnipi093Vt6OjZ1WpEwLmUYU8tFMizkC+W8mmFa&#10;m/1hQTZhc1YfH1TpfQMazKKsT9Tzs/H0nUZqRI91pNIkmCWlMwrI4KwLZnb5tXpFIjbp/yxS0nmh&#10;UiJcSmnGzEzq+dOH7j/ePWc23nhY/9gPla65JmzFvUWnd7h6cihWcxLX3aL1dIE5MO4qiK1WM+us&#10;z/U2Hm5AhLrgaIQXE3vdWufhCS+zonCZSk9UlY8H5RpVS7Ge1uCA9s1vaC8e1XJ5v02vlXAVx311&#10;vN7W7Nx+u31gL7RoXUmTfteRxg9PWKZKV35+SbfoM2UqCccy+apcljHQAbvxEMUehnujb//EHQWv&#10;DHLeaESJmI8/oj37jFOuANBtXzu87pvjV9kQR4ZR2b1bf8fdRluHzkl0L0wTM/ClVi4FSpYbqKIQ&#10;JEqDhGcozvnCLbDkXNIt+QeBUII2IQ7hSjFd+QDUF8iO+5xFjlmyQSrhDaZMFhg+w6AsmH6kB48D&#10;NxzcfSrZ1KED+tveZiaS/tQDvaFcYhnm/ZN+b6uTjnDphVy9xgSXyHcXU7DBbwSVX/olzxO1a/4/&#10;OPMFR6g1E74VloEEcAF+KpPSrjq85Y470OE7+8TT/Q8+ji+MzcKXUVG5WahZSg1Jq20B4JO6C4C/&#10;cIeBnyg/F1gZoD3wK/v0PZArMJfcAbwDYcHxANYgaxeTimTq4kO+gn3kSCwmSDSzDOBDLiHiSqA9&#10;ThjgQqFsJd2A+CqsxLVBJQfkq9yc3E5wF+KTwCfClQr5Kl6w7IirrnjBihcEt8lhlBZwSWnxoAX7&#10;4reA6y0bPK7sQACD1CXbML8FFkP04tOMh7TSR/ThuBDPkitB/IaFrhZvCkq41hN5hY311fg5jciP&#10;4lBJ82p1tBj7YompN76p6R3v6GpvQwMDUR826HbajJ8+aIM2pTWihgq1GAf3oaMzrxlDjn2yVh/W&#10;tVwkbGPW5JKeGhfRn4vWtYYKAVbawUhsF3JsmPB17aTmjXlajgzsIV+PCdYU67KIsKx7E25Kfvbd&#10;3yvWwv9b2ccYdt0GzevUPQDuTl3foWs9rscnIAC/D659XYISVn2tXcyVda3EtfzEEioCRsUj+4hM&#10;+gKNmeSrtGQaP2Ij+AjRaOW0LzNlrrt6XuUfyKAkAwU79Dic+4ku+PM//3OEUxhP+Jz+K0Yh32OK&#10;55Fi/Nu6ufie9yVuvIl2qtjwaw8n3/LW5O59NNWqMD3g2DVCg17lW5LTMzZoZoV52VGmjJBX1l86&#10;Gv2fX5j/5kPTW5LD//Itkz98m5bqiE05EJ+jaYys5y3my6K2l1lIaYn+7OqvwdTmt09CMFWaZ19I&#10;BBSrbL1K6YVvVHbGaKyYXRo80zvc2+/V6ts2b9m9b29zawt4JEdSrFpNOXeRdFZxaecVMwTN+Bc7&#10;D4wus8yr/kzdgPyTV9nG1FEJhRabWL5Y1sRk80NHdt7z8KZRM3X7bdpPvE/bu99YMrRCrWrW9BB4&#10;7spsgiWCCev7zggqxZyvgHrewUFpNpmYqPxqhZzt70NgvzA5IQlP1hxoVMZulF6IHjLSYTMJN2OG&#10;Wc7zuBUgPk9P+kFjvhF1/bWjksGqdb1fLuX84A+QDqt9fw3jN2A6IuF6LEii1Xr45DHt1LFaqcRF&#10;I6iEKPPz2ioyrl2tufMV8rIVOQ1BmFElCeavx31VHOWwwvUIZkMnnLwlUv6ANJU6v4xxDzuxSgAh&#10;NXveO0IRIpDJVBLshVIpZfZnmFLJfhTLK5SJ75TBNYnM1Nw4d0a6FT+cC2YQn2/FwvpHSc9efnAC&#10;ZtZLFa/6sPyirLathT0DLCtI5eW3lQdf4j4QSGJnqTcMTzXD0pqbu264fstdt5dr1bP3PjTywCPV&#10;6XGNwEOlranG/ZVQ9eJbkVoL8J/MENK1AuxIU2baY4OaBe0xVcDOQrLCSUuWKYLAJKcXGy4+CFrx&#10;zoYbMZwuBCrx+KBGzgNJCQkE9mVmhb4VrwM2gdpyUcCfJNAKQsGEnV35jANEGBReRspg1bLSv5bP&#10;OSGFh2rlHXwpM6KICfCI2QGRc0fAUxA2G1CVDcDNO1gWJSx8GNje4m933nkn8d3gWnA5NcBJODO8&#10;L94X0ELsi52IdyBsENYm/sQrC7n+AeIK/IL1i0wTnlstladsZ7yltXL9dck3v7mrKbWoa2hgIBCr&#10;Bjt/0bQxm4gUCNhUz9WwCkZ40jOOOvZp25k09HLYchF/V0yRsjopDwanHq+WejTnQCy6NRHGft9f&#10;KQ1W6lndskPK04hD1CmVcjmL42Vvr0vfYbRSg/zy/anf+Z/4i22xZ/LPjXh2g2cT677TM/ZgtXa1&#10;TlfDrucTfgIXVnupMX+111rH+7USLBgEvqoTRGNRhk7X18T1R1XlpX3g0H6k5XAKon1ic0cWQ8wp&#10;G/OoXpOzMOZwHZH7ePTRR+mAyJL8/u//Pp7xjCQMLHRhOhfvUhw1SDJg1DKEah04pF19ndbStAAp&#10;c9MN2s03afFI0dbyKr2cP1lu3Mpr/XURSYa8EC7kVZWQqKAdfVb7wj36vQ8PHdjW/yO3n3n/jbNN&#10;mYZZp2OuGiLLWNTX+1tuaj5wC8a79V75PIZVJws25ern5+jx5xiQrPAF4tbl2c7M5FTvqTOTo2PU&#10;8+atW3fs3R1LJqnCUpUc0eclqJj4Lgf6rPcGvud4vzOoPkDOEzcUL6Sj5ajbMja/99sntj9+trNc&#10;1u56q/Ye/F931wp6fJ7wGtRESmETxvLKbAFYEThFtYt7zFqlMYkmxY6D8DZpJOwqcXEu6QARZ/DZ&#10;VkahXM4cm4BJIMc169c1HXn9cVXF4flJP6SzOFXUOGWggTVcLoPiLPAgWW/tqA6lnoTiiBVp4Lh1&#10;BY9xLWD0ZcBRwFLxmecBHpzx6ePO2VOs5PxFJkQ4Tj1rUciqxUc8LT42Xn3s8crgsEKQdGSEuYCz&#10;vJQZENoVL2EtZuio5Sw7mF7QSy6j0+Cro9Kne1UP479XJ8SZpR0zT9nWx8e16SlC65TRUCVnhMT3&#10;e6kfDKhGl+WahVhAZj7uaydQr0hkhHE58AVzVgTtrbfCv+/x/sTjecHqX5CWUIYCTy/ArHLGAESL&#10;R/xa21o4+GU+V0sNrlyDP+dZsbJBQcMKAwjffXf3LTfmp2dGvvntOvFnlRzLAxPdyvNIWsocbMGd&#10;rwS47AtSlLsWIAsUg3YFgwLIGNzAnfhIAPiYNgj8QiWAwCnYna9+9auEK6Eb9a1vfevrX/86O3yI&#10;OBdatuBaQC1mdLAsOA8EyYQEWSveFJwqUKsVOCvXlepdSdNKxUrZAveDoLYveJYCYTmSOxJACYrF&#10;T4B7YV86qthuuLogcohkwCvvIOygYBKbBQMBqUyZIV/hj8HuzKBEjwJkcWwg6I0PwQSoSXCbAAVx&#10;WhAvW3G0lT9lPriMVeD3bamv0gHKhW3Zn9sNW0Y8YnoO95PdsVV7z3v27NiVr3rPG2ZWJfKkwfkk&#10;0YZs/onUMADNIH5ONT28pFknNPdErTJUrxRM3cETFRFJX8SLgUOJ2XvFpJ3fpbn7zXADeQs9p7ds&#10;j9jevM6AoRwNffyorFcqlGC1F2v5NV5qdFJyO7AMsrr29/34AXU+zMF8ohCtF3GdhG1u86xdugWK&#10;3WJrTY4W8ZN7Ka5g1deaDgZrHE/nxGdNDZi+N4FfNkLwIc6UbXm5C/tBNKqd2xrxzj/0Qz9E88On&#10;/MiRI+yIaWJDHtZrcJLA74hrMWJAKn/oQx/6zd/8TVEgoUPRx2mowmYxaCzbQmk+ZirdqF1/s/3u&#10;d1t33qKyc+3ZqWaQkKaUENV0qrbLYJs26KaJKbdZoFGCvP3wQ9X//D/HHz9y5uq2cz/7vpk33ViL&#10;pMKzpTDcc4wnbLdWmT6XQaw/7vlluGwAfp4nDTCsqghHxfsKnFL2VmQ9yP0Yj4NEJsfHz6JuMTZO&#10;xMPu/fs2kyIpnShUSpV6jVHCDKnAQsV6gGUV7+Or0spgLaPCeei9IRX3vQOND5r8LuQmUuGGFDom&#10;jf2jbV87sumBc22R5ugH3ln65N3azh3hrGfmajCA5CKzS0uWe8Xav0xkgiUCCvZloRX4Cc9JbMLE&#10;XaA8SiyXeuk4UpLRmiAn8l8AjgxJP7smhEWiFP5Ps2qIDldqerFAZgFMVnCifpIrZR1Xk6//zNRk&#10;td6H5TsRqDsTuiBkxnjpLNK0kEqUrNVst1T3ci5lIFZXq5ONKztvLmVxCvJdsagMh9Tia16XTBrM&#10;2BMT6fvvyz37LLY/bK2QeigYKHzM+IpuDBJWyrAC4l9hXgnua2UPWsfdqeC5qF/nyrrr15XqkoVi&#10;6OTxypmTtVJReb5yxxxAcmiIZHGfld6pehMCvq5WsOcmZ9yRYXpDmoNtEvDBpF8km/PdReU6irj6&#10;oeav//qvC8gT2KGAtc/LrorrBQIG8OsCdHsB5F2+se8FwcFPAlbygl8xn9MIYbWV57MKdlbAQaUC&#10;T2IuD5dHxyoDA7gMJrtazc52REJYVK/E08E+U4JcSzCroD3xTIU3feGFFzCLA+ZAb4BOrOR8C4wD&#10;v4oBHb0CcpbAvGLLw6iHiyfoDUTLwURNsS/v/ImDKQezgeqAjzCUQElQHdcVz1GhQqneQKxAqFlJ&#10;IiA7vGOvh9PFlxfIiIut+AmIZ6q0TnmAwXPhivjCcnVQKXcB+cpdMMLKrwKgzA+5I+4LDMo798jl&#10;qHNwNjWgcjT6qFelbFxEwHsOvpkdCQITxwNYWHhlLsE5xUtYUDKF4YBApYET4oxItVD415GoFkOC&#10;GtdUJgJ7fGJscGA4YkW3bMYlvCueiEwvLAwMzRaLuNClVaYD1pRrjnrr8zHgmgpqMkKrcC4VBKXc&#10;5Dwnr7thp9alV7tD+YQ7ptUHPG9C13AKBOi6VYV263Gc9vRQTtNmbWfWV2dBYClh6WEwJJ6qKhKC&#10;tAmo0ID5LnrRllb7nABxhRFNJorNhrFHM7a4KIL5mbnVqG3gd0UJVc5rRW+YXt2KQmcRMex5eddd&#10;JIe5blYBseDO1a9rKAy62mv147ky/hUKOqhLmjXTKJKM3tLtHbs6b7xe7+gkbYljKy83NTOQGDdN&#10;alwdEwFdlab+5je/GScfGv/rZTUlLAC3QIeCdv34xz/+zne+k94nBhyGFPZB5ELWKgSmZjObZQuP&#10;nFpKJJ3uztD+3eahw9nWtrjin3hMNA3f1Vs3aCxK7/kKbDVU2TWrlLUeebT8V1+cPXFq8Nqt/R9/&#10;y/w114dDkXiuEi5VabBVk9WvnbDMuZHGoeMIctS3bJvGFxaxEHxhVfrKdQJZkxAeWotWrhSn3dIs&#10;zuWZeBLfcTytgsneCimvAEU1YXwZHhsfHSvlC4RNbN2+rX3zJiMRzTtVzKi48fkB6EpFAThRQakr&#10;u7RYyreoaItGMLGP1cRpwYe2q21iQaNBXqIvrNyvP6YESFzhhUpDLIqe1+mB9kdfTB8fjbd0xu5+&#10;h/ZD71jqTMcLmr6UUyHvYYYHlUkhl4s/f7bhivjCBrPVeYJgGeisjWIBTEBvP9YeiIRMmUseTmZt&#10;EIlaQvQNGfc/qGeXQIEqadWaUoJqcCtZcbOpIdbWqAhYNJITbTEes8JbUqek/DsPql4WVa/yIAW3&#10;MVn4/qa+Vc4vLXCyWkKxRonpmzo4e9l1tex6zz9pPv+sUanjDsalYSXx7mXBv/oGw8+6vOZYlZLV&#10;kCEHL2m6Io5NHKGfNwdcDBuqfNvVRODpNbv63Zj14F7We1MKINFfHByZME0QIeNTF4piNeeXjHu+&#10;kHv8YbToQGRARDVbgqR8h2PlQ+ATsdyN+DIrOYiQF2tKkilXj2dCmAcgf2DbEFBfiV6khJzgMop6&#10;QcWZZHgKMKu4hvAnO0EskUCo4GeB/frl+VdpuAKIV91WfrXynCxcSHkkiTN5TAwfTrWGR4ueTqab&#10;G8ILc8Wjx/ITU1ZPe3Lf3iKwUFdDvBRbCiloL7joSnTO52AvkCJJGkGcCCzT4kCBYFYgGhwk4BJ8&#10;JmqyQFhYVSCdoFI2QW+iKcvPJToqAH/AQXFyFT9XpiLOFkDGIBeXyBQIsxJAW9Atsy+IWXRhcUUV&#10;k6Icc8G6Sj7h6t/+9rchj4lf4WDgNQUQ0CwyAnIJET2QW6OiKBhIl2txa0Bw0egFd3LLkmYQvM6O&#10;vPM5987ESXsQjpZ3zinBYVSCwFxpmqBe+QmxdCT7fb2Ec6m24vcm5JdHh0fPnukLW9E9uw42N7UQ&#10;PBVNNM4t4JhYcaoYSNLKnXNN5YH1QVjlICAQlihon4n0C+KUCDJ2ytu12o5IKeONazUyu04qmVii&#10;ykNalaTymO1dBx+prGXNWu6AQyyX06BrzTEC8kL0BJup1ozghq8W/Re/fMi32ivkQ8+kYfYAYfVl&#10;COsDduXEqpSG1M9Uh/aIJamZUeWpZhQ9d9Z1Z3V9yTArOiOVWneucv5aCC5llRfWp9XLo5jX89M3&#10;k5hpFCyjbOrp625ovvNNWksrjCxaOyr/rBoGwWseDqM0ddowfZZ1HWYHydPxutjECUe6PD1Ohl+m&#10;SensDBr0L0l3Egx0uplzkWTwYJiMdNJtb3N2bg919jCGKzUXBZiUoU+gEM7BOM5egS0XqjulbOi+&#10;p/T/9oXSqeOjd+2e/vhduZ37DCeVKJQt8KCp4pPi+G1GQqWmWK4/MXwsVp6vb9k6s2N3Dg8e145c&#10;FoQl6hAxUQVhveJMynLTsWTYigGL1JTrVyz8K/XMsMmoRfwWYoRtLa0Mpy0d7Q4ixK5dcW0k6nyP&#10;QEXcRMKRqFJ6LKFiXqiVWlsxsjXhsbI8PtN/1sbZ64awK5DrMpr1EVgWceqXTrXf/+ymF4eiLQ3h&#10;D7/TesfdWnxzLDeF87PKQkLwqaOTjsox0ajRj/WlryCEvaDBvQxk4YFUym4xr2fnveGh3NjoYqVk&#10;RljlkFhGI+tc7dTZyLe+VVpawIxeDWvhtcwKPqwiLWeUIKvcTLn3ZHZ0rGDFkpn4jPKtgNvBAVqt&#10;RZbxyXq7hFCwPnpRAaoAs6lJp7935ttfN44dnZuZIoQhxpRIN1UYxAzXjPILT4Wfe8Yu1iBgwYRV&#10;ZENIlyO+tKtsKcJkWXSGC3mjsFgtLHnDfcVzx6vnTtRGBsyJYX1qrJZbhIBVohTlUtix8zJuBCju&#10;8kDhxLA2MpQfGpxazKJPGk3EVQQcwGqxoH3jy+WXjrMkjigPDhffX75CgIN537e6URsKT6s1nJ8N&#10;NzI7gX5EpaE5b0ScvrO1+RkjlxtPJJWIk6A+uWsp5+WVdmW9fVfPdb3P8lU6PrglQaLC+KpbdUwn&#10;XMg+8+jop/9y5NuPN1591U3/8p/Hr77G7disCHt/AQzB7gtZclNqXA/OIDUlZwZ+kQTrz/7sz8i2&#10;gOsneEu4DRhKgCz7gDNGNBCq+KdKvYMImWMY7HgAIssAeoOSFAjLYcA7qEpOItMMPwG8ciTnZ0dZ&#10;9M6z11IYuS85P7/iMBwSyGUCfv2FX/gFCsavLih/8LylSHg4/Ot//a8hiWFr0EmgwABobkQZxXxp&#10;SS4q+q8KhBgqly+oV5QW2LhNhm8OkNbPDu9yZsHB3BE8FjviDgEgoJCcnwsBVfEDBj1TSFGo4E4B&#10;xyQYw6ECt1pSuuN0+yq1kI097cpRlQS5ENvcOBB838FdQHTda/rWPbnf/e0Xj59MaKFuFULjonml&#10;nKDUXKgyAPo5Y7FOiLV/5bi0bFhcH7Rl6G3TsofNudviczeaA9vLTzZXH41o5/yM6sq7xl8bR5bC&#10;xpDljZv2Qwv2LB5S8eTuUHonY49TwZcsokfCeBn4jvZyg6rx+/+ppDbCEy17dPn7xLiYZYeEC24X&#10;OmKx8OGQtVf3NrkOjVDc6USuUaFt6Uw5J5wMlRv0bKM365b6ZyovzoTPFJKzDVV/Qve7rn9isbRS&#10;hjVsZ2rUkyIsRxIsgy4ALGCcoZLx0jKKlpfT7ZJnR9/7M+/9+I+kt/csGF4tGuFqphHC+c3wbJor&#10;LZyUdfjCEsKP6jOgdmNbyz+dba0awPsyVFcUWhWyBkdu9fTj5HNrmj2rfe1h7fP3Lc0vnbn7+jOf&#10;uD27swXP/cwC3AyOMfQbHGAiLNDMSCmZ8QYf3fHw3zTNnSneevuLb3/XOLqwNqJaTrW+RuJWPx5y&#10;lS2OOVk3S04ht3DMzR5tD1U2NfUko51OHWE4rA2EjlssgCoLSxP9Q5NDo4thG++pHdt3pDNpUhDU&#10;cB5QXBdzC0MiMBbaDgGQCJoGM1ML5872z2RnA11YWq4vquVzVGuE6hjmvGOn6vVYJI7uPgu/atRK&#10;Vwr6qfzxodyi2bqtq/v2qLvTqMWsSLnsTQPC7BKpjUK6GYlV9JRnldKhkZR7/SPfDj1wpmegntlz&#10;wL37tvrtN0Yy7do0urkLiGzpRgmQUHejoXSd/nzquP7Zb225IqJaMsGJDUQYMXZYWwbTKJSKUGZi&#10;Z7AjDWND5bFBvZzLLMyVR8f7Glv0m245eP1VWSPsLBVC995T/sx/Wzg1GFMUprXg2R1+oKnviqXi&#10;qnySD18DC95cHOUN1yuYocrmbc2792y5+cBCe5d24KpoVw/B07NAr4iesWth28hRgEAdUuKeJeV7&#10;wMIwqlBy4YCiIa9WMxiZiD7AjWBqwnjuSff4c/XHn26o1qZ374rc+ZZNO3dW4omxjs7a5s2pY8O7&#10;/uFzp7/29wvTMykCvDDC4y2Lh5avsLrKpptlao4bYnkODRWL4+YXQXclER5vbMgkkWEK10nPt3NX&#10;sqXN0Y1CJV/Dj2jfweZ0Y9V2lhR37YW7OrdwnNS5gAGwAfM1kCZkJUmLDhOM3jLaxJFQZmnRHh6c&#10;OnHuhr4zs1Njcx2d7m1vSV53SzidIXNT/uS5XX/+R6e/83UCyNrRuHXNnG4k3FpaV44Nq2wR5Q1c&#10;bm6IHLqmp6snupgfRE186/auq/cuxBJac6vZ2h5OJH14rPRxmUAVC0bFUjaBTCKGHSDd7zvkvg4g&#10;7HkOEvG+qjYzmvvGfU/8xeen5rKH33n3tXe/Q7/mjQQvaEpg3R/LfGqb5iwNJOAvA8gPAvu7v/u7&#10;z3zmM4A/IplopiK+KFpagRYVP6QFSD+U9s078BeEivsBgx10KW0CMAd/Sfug0YMjwXn8SnAtv4Wz&#10;5PwivCUPRiZ34VfEq4HjJbsBxPAXvvAFVC1/8Rd/ERQYEEjBT+RZBhBfICzELS6A0MkcJvkdZEQQ&#10;/wSJVwOtBn4OolEgR1IGCUETXw4+4XMwq3C3UgAuR/FAseh2AQi4a26Ew7hxiGoqEzcDbpACcAaE&#10;rIG2BIcBYV83urArbBlAcDwpYfJwhNizf+fiIu4/raPDxle+vPCVr0ycOosVsFWz25QtxUeH/lLE&#10;Nxgp9OVLc71iCEtDbnDndujj11kTNxj9h7wXNrtHGrxeJWbiK3D5+jBWMWRNhvVZyztZso/X7FEX&#10;ks3qQbo4ovJqG3XDCyuDqTxBhSD9AZ5/dUfpXi2XNCCNgLBa1XVhPJpNY1MotFXXuzwXhglTAPov&#10;8mMfvMqOrsXBj161I6RvjoRi9dxE7tiA+9JsaLQextdi+brLq0blgiCiLats4WUZLjl3EN2mahf8&#10;quSY6CymQW73ouFWdCd61Zuuu+2NelM6b+mkjCPTEcokyrWBo3yVIpzUMTKgEYstnrRA33cE/KcD&#10;NqQGappNE4Wvx3HBJp6QZVW5qmVzlb/5zOLTz8/io/Tmw3Pvu7PQ021WnESlXsAyyqJMeXpjaYyq&#10;tJuRUiLjDTymIOzsmcJtt79017vGlHBaOaNSaq2V2mANOZo4RgFCJOu5pbmXnPnnOyK1LS1bUnFa&#10;da3GgE+aw3AkOzs3eLYvOzOLVlz34V2M4el0RsHWeo3gLX8NBi6VDNGKcIiEoiEzOjPtQ9iFGaUL&#10;u28n0tsq3lJ5Zat8tFgNV61PRJuJGYNwBkA4bpHjYpFEpeicrT3fN1vWM3u3bH1L0txK/BJhWBVv&#10;wbBiYSMUrpJUxS2lw15jJDqzGDk1uutv73WscPOBg6m77tCu2ldDHbmM8H8diPsDBWGphAC5SoUI&#10;94GfOpMjlXwBhMXMMjFWGh2olPJxp24WilnWMzt3dV1zNZCoWq5ZZ0+Zzz2lzS8kidGvabNRPa5s&#10;0/4yg5Mrnks9K55WmAnND9szWf1UqjlPR0TZSEdrbZ2hA4cyPVvw5iTFID44yTo5jq2SjBuchEkT&#10;DotTwWLAJTGFscOkD7v0/PPPyxSJFC9pXLBDaZZTc8vjY7UTL9TPnbRds7tUmstknO3bExBcmUwF&#10;S2p7Rzpb9I4/Xz57wsrn4i5EB3m2DCZoRC3WiLRTeScEd9CmROFHBdkybOOiAD6s10qphL5pU6yp&#10;2bRC1ezCbEtb/NBV3YkUyd7mgMZdnT3XXXsTGkoCYQUFMVkDMBA5cR3cFx2KgDOAAgtGMp9zJsfn&#10;nz1hLszY5bzb1m4dvja6Z38knVZTycJi+MhjS0NnSTbZaOt5F5moUMy1E7qWXbWdmx5Od2gilaFm&#10;wxETySIG9camhn27C5GYl2kwmppD8YSvzKtIXUXoslHtrBmIHSfqBhC1Lu+vHzgIuxKlCQAVDMcN&#10;mzb5vqvayEDvl75+5O++nIhG3vKB96Tf91FtW6cdMTHFsrzFP4TVvS+2vvzwVlY0cypMKmTnn/7p&#10;n5LTgWyNgDMsdHwuQgHiA8qzF6dY9gF/rMwEDUjWK6pYFGGxyINfMcRzANgO6pQAf6GCMOvzQ2Ft&#10;8WwD/wmKlYBiHphY4dnnQzZgIlK1X/rSl2699VZY2ADCrqTZpR6C1QkQ9ld/9VeBsFCGgEs6G8UL&#10;LI/i8Er3oxiQymzcmqglcHcgV2FkQbdCIYNBQdt8gnevZNwV6CMlFDqWW+ZGcHIAtlJdksWXgyFi&#10;wQpU19GjR3HSIDD8t3/7t1832blWtA9YWCAsdweE3b1vZ3ahpHnxaCw2MKh95n8O//3nxxbmWPq3&#10;aailKFZS6YfQFxloGDpF1uCVQ1hch+LeQoc7tNsbvNEYuMU6sd94odU5F2NgZsUKz4DzK3qAVigf&#10;DuVDxkI48dXZqUeIYk2nrrnm4PY922PRhEvmpnBYabartAkq0NfnQdlVHk7Bf8LOCkOrwCO2IT1u&#10;GCnNTGsaqXTDjmuS49mvIYGwvjeBv9NUBlfWo0tafEaPLLn10FK2aTzbOD0WnsVYF/ZdWfinuC6f&#10;5l8r+Bf0oAqgUtKr94BSs00d/KqiyPzQYjB5FZlPlR0tnGlryRO5HAk5IaYc9PdCuDagdESD56I0&#10;SLokjfbuu+9mqRmM4xsC1P7pJGvVgKLB9Arpj5066ytmOC314jHtnm9n771vtEEfvHPX3IffVNy8&#10;W5uvpieLzZq5GHNWhbB9T+x8+G8aZ08Xb3vTS3e9c0xxagrCYiNf3ZrBILVqkdAuqpnhkp1fnD1q&#10;zz7XEaluadmajncReU2LIlO90s87cxZHKpas23ds79q9lV6gmAUUPX1jlGrsvsuk3zd8FjYcIXZn&#10;Zmq+91z/9MLs/v179iynNghWl0w7q5u4XQenBc6hlM6Uo08oCk1YLOZO1b8zMhszUjdu7rkjabUA&#10;ujyDZRkRP1bMNq26XooZC+0hu7jQ/fDp3Q+c3TRN1pGDlffd6l57QDei+nwpVAb+4QLEgPQDxMIK&#10;rFweXfwnRMeUfPXsMCD8/+y9BYAkx33v3zPTwzPLdHvMDNKdmBksWZKZnTiJE4de8l74n5e8FyY7&#10;TvKcxCHHsS2zZZAxBtlCi+Gk0+kY924ZhvH/qf7OlkZ7u/LtaY+kbbXmerurq6urC771/RFdVZJJ&#10;cS6VYDGXdoYHy6UC02Tc2MX78rE4+qCE28VAPlDIR/L5iD8Q9gdLxfIw6t6eYL6mTOlNVUZ3Fpe6&#10;no8/7AFYGhnhtWdsnEkXkpFopb0d645qqUhwBGxoIgT69YeMownpInIAv0NWzHcMHWzMy8zUTLLY&#10;z2jyxVs/63fHj6k5MdTI2jc8EB0ZjDaaKTEPIEOLgIaNg3WiW5rhz4dpblO52AKuxszLcfP+QITV&#10;kM83PGm79dChJ9gzFWgapFwZpX2IBF345ULWuAaIRdGyMONioRAmoFNnVxNUciaD5K2Ms+L169Z3&#10;d6MPVvNAzIOg2wAMrO1RVmWBiQ6YsfU167NoIe8bG831Z1PlQgyKAGYC/hXdehTFfZVIwNeXTfGl&#10;CKUeKlVzfAdj12haW2rS8pecGHFCsAYaG8EdQcjoxlaZDiLBcJZqDoXLBGiT7iGlMBLfoDFOlSU9&#10;MAYFsOmqIJ6JENa837i2rxlHvK1UJWKgCW7Gmqy6a/czH/nYvnt+uOGcNV1v/anoFVuK7Y20ymQh&#10;4OJCPcQAQBM2ILYGf+sqm8qChSWgA3yhWFipdbKp+cokH6Bmp0NYVZo4fwp6gg6lz0p6KcjSxMB2&#10;oE9QLAecB7yCblHLA0GKHuc8Anc20bQsSYWMyU0Z4vfgrrvuwgnAL/3SL0FkAivr+7+tB7tAASwS&#10;nYtfICwAFOCloFyyEqPAgFSQKwtf6RiAQeGJke9TABmrUUIAKykp22WXXcYlkrHi1HmR03I6q8/B&#10;jQz3CiRBvfE4kDq9gpyB6XR7+vkLL7yAKwMgLG3xrJvvgbBsfP0bbrhh+arl2bSJoRdvCOXLzne/&#10;O/Jv/7j/h/+dS+W7fP7mgJPAVaTph7B/TNrBUAltlhmBsKwZ/MMtzoFFlV2wsFeGtp1TfbSj8FzU&#10;NGWcdBtVXIAdnb+AxT20QaLhs0O9P4iG5lx62UU3XLVkzYqGRBOCylioFt3NMz4wTg2kHW7MBE00&#10;IrMZhTDvpBELYBZg/jQ+/ao4sDYeaY3agpF7aQnpcbEGDXvHbrYUJszl7uL+bx1MP5fuXNiSuNCt&#10;LM8edA/RU2JR858aj/S5efLkQ55xskk1GgLFczToPQuTFKwZDYSVW1ozMQHfjUuETDZfLo0Sld6b&#10;K9CaCKKUZlYT5gV5OzoOXZsFKhZdTELHL5A665rrmVVgPK0G6C6sMYzBR3D3nsqnvpi/80sHulsO&#10;33Fuz+3nZ7o6q8OOP1VkbY2oAGtbvLUDfKuEPEDNzmNhEw3V7Q8AYVEkSF06DmHLHoQ1wvzJtqlc&#10;INNKy6FIrpIe7XsSCDsnXFjgKRJUWQ2VK8NH4V939BEUoLkJz1lzFy4o+UwYGshX+pm34vLE0wbR&#10;GivHGoQdVyQYh7ArVnoBZk0DrQlIpoSw1WAObYNKEbUJVHKbaO3Z0sBI6vDTYw9lyovjzdd0d56H&#10;/k+lkDLRB3DzDKjLlMtRtzgnUc2MRP770Tk/eGbx0Uzi8uuc6y8sXbQh60bi/Xn/SMYY4MfoluEz&#10;DcJ6y2ZvJTB+wJTHtKKJj65qqFMPF3ocaiESAb0BPQMsfaEeIfAAZNk8UiBjERQKBsIRXBMg5MGf&#10;Jp8RjcGaeMgbMcxmluIBaD9Ws36W3uQGnDJgiYWLLw7ENGNKpYS+IKuIoBvGBss0LU8oqpLICly2&#10;y/yq5OK2VGCS0H6J6YYRl88l1CqPaPA7kXBgwAxxPjS7CdVlPLZiB8gCuyEA1ZAMhqI4Ry77RrmO&#10;YSUWiuDOydsz5439oEwIax5heLN8EK0cVG6AlSHjasvgWuP6KhTqGIHV5sGesMC4nK3i0j4J1id/&#10;vQ6DMAe8gllUYG0FmGKhZawIGPGxNTco0xcdcv0NAY6Zz0qjZRRpyhFfJR4KjITCEMe4QWCNyljN&#10;iyM5YYkl1xATNxIFA+bTGO+ofpcO5cmEg6kMRsgmIgMDueGV0Ykzwb3IsBYY1ShpRCKsGahwjo+f&#10;iA384R/+4Zk1FKot1qn61rqBF9jFCYbzURZp8Xgmn967Z2D/3nSp0trVEpyHeQc2JiY4G0uLkuFr&#10;ah7g6olMcoaqRF8TuQAwDmQJ/JJ5FoQlH5g/AWf4nGJBwIEasVqweh2/VgtWoQRU3bCbMJFASfKU&#10;+VRNxcf7hApzReYKbMaB5Tg1YtLIoI6AvDwaHEwaHv0iSfZSKwG9EesqFDfR0QF68lCZW1EMsCy5&#10;8VKASyAsVDGQgufC0oOMIZ4hmKVdICe4ZCXUToE5SYaAcsVc4EFyuSWUo3qQrgUH0hWud3xLkUDn&#10;UNRnkUeC+sYPrwx85+tQpa1thFpl+QjOSwfcTEtrk6+cOLj36JGhPKgOsyJ0sDxtAkhK9OWEz17K&#10;wtaynp4urAnVWi1E/emG6uhc/+hSd3Be5XBj+ajnDcapeP46PK7SCNkZ5wrl0mGA4rr1m1936/It&#10;5wUbGsPRxni0KZyMBhMxNx4NRCOBSDhI2EwUqRrioUQsnIhxzAEnXa7GIv5YJBCNB+JRnIr5YyF/&#10;xA2wlo4F3ZgbjBEQm19vj/oDUT+uCAIRXylUDjcn3UBk7IXC6J58jDa/timyJh6eE2vu7Gju6oi3&#10;t4WaGt1EzB8N47jIFw37IqFjd8dc5YkhZgEnHCIMKbsvjC9RPCy4yO2cMMpvQW4MsKMdFo+j7h2K&#10;x2ju8ViCSMdNjY2xKFHKYnQBTTysrPiUyAFp1Wfg4PbqLFKlnKkG8/5ggiXW/Q/4Pn7n0Sd+fLgl&#10;sPOdN2QuP7fYPa8yUIj0p5I4F4o56UomUGaxZMz8DSlp3MpBi5WC4erAgZa9z0TT/YUFJjrXKC4u&#10;ykXjkcDra5Psgi/H7h7LEyxVkbseDRT6WsL+lnhzOJDMZ1NHDhza9cILI0PDHV2dy9esau/uwlOn&#10;cWoGDjVcngFCQEI5lfQ0xtWvid0FtxtMp7KDA0OZLOZcTBEtChVfUxAz3iE8w4xjdiCNAfksLfEM&#10;5TojBZwv7hgs7RsptMQaVjc0rQmHmo1NOAUh0EnFXwz680m3FK0mjvTP/97zc3+wvaUciG1ZVbzt&#10;BnfVMl844eBJd9RjfDHpQaWTlQBAxERsovBuIFyhyvp6fU/uPD0eCahPS8F4S+iaR15JHemkbFJX&#10;00ZXj0QwRMZLhPGqgssNKMwQKWORRJTlMIdck+UnnlcQRYPS0BZ56e6P+dh9XIXzjgbcELJbsz52&#10;w24gh5lMCEgbCkcZPuBII5jnGY6mvhg6pmzWTJkK5lgnvTKbckYioZgZdILYHISIHuYC18xCnFcG&#10;DJhwCoxVEX8kxvjayhFY2pjlmwQ4TkFZJW7KOeluGhxsOtwqJrlhhlpv5yE41UgEqnEGR+rK9UcY&#10;nQlNiL4MxYhRMFOpYcpEcEdma8NyeLZTFgtqbERHVtLgcCjiUQyUMBSJoBoO9WdM3aCQcWgBbxoK&#10;kn+AwdZnfL0ajtoU24RvRFIHJEhOWv4AKhbGCQEMhJkTDdFqKsYfpGiEpw3zTQ0lSx0SXJWvigUY&#10;3wJAJ3t3MQ7T4h2m9K92hoyzFstSu8YulXHP5+Yj4eQFmxZcfdlgtbr7oQd2/vBHzr7DsarfxC02&#10;GomGf5el1It6COPvI15WzBDdTK4GQHLyHsCcp+C0HDA+QTeCCKlcwVAZ4Nf7EyArWgaJITLBr5CR&#10;4FdpkYqz5BK3APhk+K+4QbKO4il8OT6b9R6gPk/ZDFVWc1b64ndQi7R/q2Z4RxJTSDJkzkZ8Txl4&#10;R5CoYhBQALA1mgnnn38+In4UeQWyhchBvWwUD+IK/wZgYlSEKSSXeAseR6OnQgD0VI6wLPVA5orm&#10;AMz1FMiMN1ktnrRsnbBsOEPa0nSLQQUbps/vAis7W5wrr4jfeFNreyekS0+xMmSWkGZ45CsYAnC6&#10;mU+VHhmLQKox1GcARujJeGC+teFEa1J8o1wqyQSqregU+poSjfM757clW+EqEYTSxscCpTF/cdRX&#10;MLu/NBYop9xyKmA8HmQJkRREHa886hSGq9nhcmaknMmGChm3kAkU0k5hzMmNVfIp9nI+7Zg9hR/m&#10;anaokhkqpQeKYwMFFKhyQxm0UErIQ0M4Cywa9cdgQ8RpjlWbopWGcDXhliNOzq2kebq/mHUrk+4I&#10;Dlnxo6BdyuP2IVfKZYu5LAHlKvlsKZcp5DLFfM7E8FTUBbOQJ24Djuhxx2jEdFg6mBUgw6LnP1UT&#10;j1R01Dtm6rvM5vMTaiBgnAnFEJLd+7Dzsc+OffcHPV3xHf/j9t1vurjQ0hU/UvEh1I9Vsk6mmsr4&#10;sx636TlZsy7YIGXMce0xhnWtqWwb32qTe4Iz6ccDt004YHSj6yrQB12YWAZQ+YVsHvJ1x/btI6mx&#10;7sULVp6zobW7qwCzn8fvpodejVjCxBLx4KwJ32URrGCsh29lGqmf8cPxY6U4di/nEv5yWyTYHgj5&#10;M86RvuK+o8XRsWDz/PlvnbfwmobW7hJCYXx4mbAkwRJILRaqNLjho72tX7i/60uPdFVibTddF3rv&#10;2yPr1jnBmK8Pe/WMg+O8ULEQgPKbtov+k92eRffoKZrLrESUS+OSmZoIyOgVsHw1HdYoRyuonBEE&#10;GZdNmPDjL1ZeUVkrYO2Pw42gYfO8U/W7R/G5+ZKbr+CygD2IBmnZeCc1Ih7Xh29OBvPa0w13jhVr&#10;Tc2pJpWyY4jAg60lO/NSKl5LLmZh1EwULvOxSzjsdQgBjvcMCEpTeBY/ZcJwm9WR34SgxcNr2UkU&#10;KnEcZrFSMczHZHu+irA5XHQiJSdcNr5mje2VCY+FQYBRHh3fxM96Vgaep1rPuZVXXt4SD4kTpmBJ&#10;qHSSr8Exg6W3I3Aziy5/1UQ1g8P1FIxRkwiBQpFl8zasqYpOtIxqmRNlFVbAsJ5mN0X5vUDBxquj&#10;U8QyOeaUE0610SklFcOMjkH9M2AbbG0+iVFTVN16csFpu+k1r3Oym/Irz7+GYvGoZgQCxokwqhzO&#10;8vmd11w276JL4uX8vgd+3Pfjp5zBNONPJQgRX0Zh2ygJj6NYlUHQyn5IVZmkqxLlAyhBY9YXoxh4&#10;lGXlaoAbjaTJ831DPnL4ysYtIDzYTcT0Yn1gN+GBAIKkJxmUKgAXfAkgJnNu4UFy1Ar0tO5aX4y7&#10;44WKUWnV8y0urEeHKjmPIzGF5OmITSXQlyYDReVxAGsgLJfkG0GyXS3IhInFFgOv0fjBSwM0qqwy&#10;yVn0LbfDSpI/WVEV3A79DFOreLMSu8jjLPXJnxM6/ytvAKcsB9vtvcHLixJn/iUUSoKKxrr9xps7&#10;zr9obrKJbjpqZIdVXE8Y46rpe8ie8p1ovSUwWG0YN0NjmRZt3CCa8IIMushzTGM24wEK+ZhgYW9V&#10;yefy1VwRd4Is3fLVwkg5nS1XM+VKpoz6EhIvHzvogj+ZJPG7w5/8snNS+3AhP1zIsY+UcmOl/Fgx&#10;O5JPD+dSmUqOPQ2WLWdTpfRoMTVSSI3kx0ZL6d50X3/maCo3VCrgfYjq8FWCAeVmno4zJcxwwA24&#10;QUC8V65OuhO9sICOVRGJYSmdK2rHm3w5h+04Tj+K2UIphzac+SQGjphADzW0Yogyrx49p9pei6Ux&#10;a8qU9eQpazmzD8Ixh9uL86xvpu781J6927dfuOrgW27svfISFELQ0CoXimZVHvVnXacYwDNVZ9VM&#10;kKAAVL7MgT32nIHX1LWlJm2UpBkGx5NNOMBz1qT7OAllKDjaAzGw+3v79+7Z27P/AI1k0bKlC1ev&#10;iLU1Yz2Vp4dBPRmrzHFjW0/BBs1KIS3NHAKsL/mpTSnjMHb8+qQQ1tgZGSBdShUO9aZ3HUnljgyv&#10;Hhh5cyF/UdUhFkW0EihA0gK5HAiwZAw99NanDyz4xhOdT+4KtUQDN1/o3Hits3yzky04I6woc9j2&#10;OHF/Cbf9fhet8DOwBVJbltSwjIxwoUWHmt28Gc4DOAbaAL/AVQYZmrU4NqaYAPhRESZ8FCfDKBqU&#10;scLyNF6NCwxWtUauXVOABQTRrPALAe6CepCDU0+nkAAEmKuixykwbRbEBvqNT1gvlkQxL6Re5W31&#10;WNboVhnFJqFb4uCg8hHBNk+lAR774IqNdTnn+SXUVgZWHVUn450ZFVqUbz1DHTw2T7oHffChzDye&#10;C1YvOBcqFZUygRKYBYo+nKb5clUftg6Zstmz1XLQRDsA6qAnqxHPE0loLvNUaWtcnloIpINX/7X2&#10;Yt7ROHlVrAQ88bLg4+FGkcxUHIfeysGIts1LQaaUMDowrMoU5TdLR/lVNGxsDWebrMZdJ5r6l/0z&#10;P7XCvCQivdHemU70u7MAwpoJG8YUPUB4ZhoCCwEj3A26yxdtvPbaRd1dw/v2H37qOefoABooSC+Y&#10;0akuS8FaCKiPRlZgO0AebVRQEhzJxrgmAYf8qup2GW/JhgmIxkmFMeNeJRADCrYTuwkVBKMJCgRB&#10;ysgOCIiN15VXXnnLLbdcccUVsKRQsKJdpfkhCEtJRCAZ0dXLxji2MEv4m1u4Ua4P4Fa1piENB8BN&#10;oWrO81I6T2JFcJDzL+nHcJUcOAnI5k2lhqvzvBS6DbwFKJZ3FArn0dKmEIHNnya8eN0rSDv+rNjq&#10;hycVWA0GKFkrvwkcGKIjQxOsXhu//IpF8xc00ZvNuFFBLZPmJo8uM7MVfRgFFMGmaAzQ0EtMsU4p&#10;z5+aYlHlMlykwbAmkpbrZNCIYthkQY2bVGMVzaDqy4UY5IPsLqsw3FkihncibjWE9JYIOFWzggYM&#10;4m8aboohh0E3yLrQI32RlQaQ7hiJWwBylWGNkZE9Xy0V2CvFfKUIusxlq7lSsIhQ2BdiRYkUMObD&#10;GxAWtwiImVAK3GeKjpdnlpUsts3icrK9EkTBLVwOIAqFfAqWoExwy+4LMtRjo1VG5dcXIMq00Tvz&#10;BRjIWZ2yG+deeCEwLATQueY81Q58Wr7y57QEUjPz/V6rubCAqj76qPPZzziPPzi4bs6OX7j10HWX&#10;VquN8/qyTPEjLajmVVuz+AmKpBINw24DwiYzLRoUa4Cs2T1EK/Rozfv0h8G1SnPsLkLsmJ15m15i&#10;AKy3qsmmM4Slwd81kswli5egPxBuTIyhlomnADrKi7jKaISr2RhlQyPVr9mRjVPCNS5WlIimFCkQ&#10;vYhkJ9EjcCLRVDA8VqweGRh7oWdw35F+99CBDft23PLoY+mdu1Mj6Swq6CG6aQDZt3GXUBkYbf72&#10;M/O/81xrIuJ/03mV2y6odnVn+srDlUIOgBHmgUUnl8Hrbgg4h8voM2/TXKZaMiPquIxOs7CdjpWG&#10;la8x4WJQJZQRK1b5fGFEg8OEIDRqoLhewpDejMtlxi/YA2Aqg0ymym4W5d4ZKHSkWBh4el5bGQ6N&#10;0qkJ/sruISc9GG9u6KyqJJoZJ2wqnuWJ9AreLyOwAdjeVMEo5GmsVoCWOTIUiemlM8JzUK2vmsMM&#10;1ajMFL1YWuYab5CFVZ10Nz64DZg0jAWjPmDRwGFeyQBkvjIxEdijmO96OwYPJpIZayOGf4/8FTas&#10;CaDMikA2D3WMuN4CtRa9Q62xV5EuYmyESYdBmNQz7An0QsDJU4FQweye6SSahxlMkqYqP2kJSMb3&#10;4+OUfRjgpwr+sTLuw2tPU6Wpds0ILhxlGwnHotWOvzmfobqwx76AWR6Yl/d8Z1SxjsNRbKyybImT&#10;6cvuO1R95oX5Da3O0kXphBtl3s1nUBYhPSmNtQhVBZ/PJyLocjqFyRGeI2FJJVgXKynFVqsAKjMU&#10;UbbAO1CggmxxXoAP5AqeW7t2Ld43LrjgAvIBw4mmlb4BQFAieBAwKcGCUhLn1aAwhXGl2E7OQGpK&#10;hTSfZMSWhFXVWkSjgBlMPaVbdSQSkw9y/K9+9avYbFEGbKcoD7mBKbkKOCYHNsW2JTEneR2OlRX5&#10;SBcWTVkuySWCVAntIzgJbKWK5KqNTTgY1MtTVDBx0uKqeX3UiykVb405FGeOvxWexpS2b1MGSGgU&#10;JKQL29mG/1cz4HmK9d6Y5XPQpGjrcvK51Nane9JZVIWaGZYRExktbBOPu14Djr/o9DS6afRGysAS&#10;HBvNSGWsxRmd7xtaEuida3Rh+wMe00Be3hTqST2JaYgrrEi0zwmOtnV2XXR+lJB1fKEyAyDjHt8F&#10;wTrNXwMqmMHsmEoYbsmz/dduNukusQA3XmnMXOzJ88xuEKMXYMX48PRMuxguUSJzA6XGQGMi1Zp+&#10;ulA+WIo0BJrPbQwuDhajcAbGOJfUKP/wfK/50vzMuvLYHYeARjsAJGEwucHR7K5xTYTHbJ5lZE6M&#10;3PA52i1TVkMNxnbXaF7YqYi3QWkHe0S65Kwu7Mz3LDghTxpJ02YgyaO0CaE/eDT09U/03fWVHUf6&#10;Dl1z0c63XH5g/QKcvOPzzPhwMwxbFY+U+RAe3UPwYOh5luPcFiixBgrFWImVWKHAZIXdzO7m3c/E&#10;M0dLS+b3LVibzsQZ8d1EMZsLoSlGyK2JOyq0iEuO3YeSqWQ10lgKFfLZvoEDg/v3uiP5rkRb+zlL&#10;GruIWoKPT1gRiDojGDblY0nkKVoKPHmThrdUCkeMHi4d03jZiOAOejCT7R0by6azbeibGe7DTwLW&#10;g1mm/DAeRpMVdBbCBXyMYbuFyJU88WGUxhobr+8jh54vpn48svnerT/9/BM/vePxdfsPrb5vZyJT&#10;aFvc3OJvzQ7OSfkKqcgj+7bc9fXYrqPNc1eFbnlr6MobMi3t1Xwumh4Nw5uY4hjG0vMRLUjmKeCe&#10;Sbqwpojj+FXH9UDq2GapQcaI6L2BSqoYgLKSL+0paxmTIyN6Fq+HUZyx8sr0DAY/+9nq01v985b4&#10;E4mcUyBQjOcglsW4Q3RlA2CJ0EZAAfRKNYaLTdeqiMdN2kHqJwUV3v56bcRbrXgfoVYgSu+Rv94n&#10;UWq7R4slFuRQ+h548fqOAaN+LPqN7gSelGteQE1uTBmGsRxfEul1PdJ2XIfAfnhdG99EN3v0p1eq&#10;Ca9g042/i6loDf2ex246AYUxGq9e/uYfE/ncPLqKjhcTiVd08yFKpRC6Cmhre7a+xkbR+L0hgprJ&#10;ywujKzM04/6G8Z6BHwSOVLk2c3lyyxdf0K4cJjSY4x+4zlCPBMe+gHEu7a2AzKWaHMCwZf7H7999&#10;97ef+tq32pav3PSL7w+dtxGfazHqKEx0OXOH6dreHG6qFin/4ODnP//5f/7nf2aSe+tb34oCAJqd&#10;wFlMqYCA3CCv/tCK4D9xk9QyOA/MB70qq39AgNhTmWdxAIyTbwhhTVApeJFM2MiWRyjSlQLPgk3F&#10;5gpZ8kL8iYuAJ598EsgLICZbECHnLYwWfpWk3jS6QABVV/zIghplpAVk1DJRxSM9ebLxmjyFlyIN&#10;ygxkK5yKozgeh+E2ZZNVFtmSHlyr8kO+4qSNW+SZQdAc5QFAqmpMcJnnQlSDocHN+AXDrxYeCT70&#10;oQ+dLaEN6lsa7gjuuecevixeRXnx8WW3N2OMj2LZivPAfc6//vPer3x5MJftxDsBCqmMhhUfukT1&#10;AyItz1v4M4dNZ3PR8/INNVQPL/EdvMDdc2Xw6XPLD3aXnrXR7jV/2TXtkWTsx/7Q/nXnbPmFX+hc&#10;uxKRLUwEcVfDeEnwyH49vH4trlHDMpR2pqkfTURF617Oc2ycGI+vqcwZfz7uNDYebT306cNj9460&#10;zG3qeusc3+X+gfCgUffBq7m3mAYsG1Ec6BMltPFZrX5K0FpIz5LoXy1cv/WbCiPZiHV0YEdq5aA/&#10;8T1JO7z22mtBsdOp+9m0x1MDrGNco/gMrwRziqbczt2F/34w+NEP78qODq6cU7hhS//a+WlfqHGg&#10;3NJbHGgZn3tfmrdRX8Lmtoq9JJAMRigTipQwKXzmiY3f+/7S/oPVK9Y+cNOFz/nRhSkljamYO7kF&#10;9Isy0ZfmHygWwuUk6j47yzuPjj7aNHZ4hb9hQWJeckkbUJQyMXYxoglXSflp0pcHfjJLm/UVXQaD&#10;IH+wd2h034HDfaNDyxcvWjyvC9N3vDSBUAolFCuhPIDonvKOEbdiV4T6JXo0uYMRXybbM3p0/+CR&#10;9h/uvOXrL7y1d/BcFG6w9KmEMhes7H3npqc3rXrCbeoPHCpGns4079oT3LC68bqrAhde4DS2Ohn4&#10;rBQo1glNQbhSl2eYU63jaUw/MY1xgubh0Vr/1ujH4FDxjWWcu75c+c9/gYD1/dT7w3fc7iSixsrV&#10;OMb2/El5lB5Cf6NabELWnY4NRtKD4wbU1SCsJ1DjrOTtBp8gW0PqpuAdk3eX01H02jPBM+BQL1ZJ&#10;HTA2Lh6dyo5txf5Dkc45zpxFBCbAy26DiRBcl7T++CS9w1kDYY1bE7M8RpZqfs1aQWrVqaHKk09+&#10;5x/+fu8zW8+79bb1b3lzYOXyUmMy6Jjg18YbDwm9+zx7QAcY+ulPfxoIC1Z7//vfD94CXALL+JVp&#10;l5wbSzjOBoqV7aT0oowpn2fQJ5UD+RZgNASbisdlcqX/cF538Quxd9999339618H/0nESVaauaWT&#10;wIF0bni6zB7VAzWjiwmW1qlS8ggeRCZgYs5IeZcDcaIcC7sIIpMV2cIEv+Md78BzljCx6Fis7zHe&#10;YuPdVX5SCiKghLBu3TpUIMBzUo2w4JsDqo5HK4gu+YNiQd48FOfJYGKA7wc/+MFXK4SlIw8MOd/6&#10;ztiHPvjoE4/Cc64pFWPUqafVo/Xn+FaDsNOT8U0XwvYkokDYA0DYD3ygY83KItEl8fsSIMqhUdS2&#10;CvJ8dLU0SdsFDS2uVVO0yLIey1ru32rm1F4vUIg7TY1Hmw7e2TNyz1DjnOSct3X7Lg/0h/q11Kzp&#10;MRrpk4eGvWlEZaiX3KlVc8mKHVQ8dRCb0uJpzquFq6PVD4sqNmdoh48//vgshD0Zc0beQW6NG2RD&#10;JpSwYi6nnG892P8vX2z+xmd6W0KptfNKS+akuTZabCi4kZJvBNOUyTZMcsyqvIJtDZ7TgLAod5aQ&#10;GP2o7+rvPntu71Do2vnff/PCh+OpsXSgeSSEtaHxnXLsVuPDjrmQdBtGCv5t/vRTib2Zxp41Cefc&#10;UMtcX7sv5sWCYjGGCmFNzdVrolNE+cK6isbIFGJczBvN3fBAKnOw52hPIbt0Xtf8thYCGzIcRwMh&#10;Q08T1tmfYfUYwOQFx00+3H0ECm46XRp8oikyWjqcHHHiu6/41qM/969H3zhiDJj8oTzi28Jqp+dn&#10;ln/hluXfTAb3O0cCyb548sLznBsvrFx5zigKWn25+AjxopEbI5eeIrTqqxTCUuvjMnCcOSGdrtGH&#10;FSe19bmmD/218/lPm2//5rc7/+u3nPWrRx0nYUh0I4dnCKo51rQL3ZPRI14+z4ozgkasR3DKtMIM&#10;bwyHQylnaLAUDrntbcZo2CyTDE97Blon1dgSOs34bOIpSpRdYs9+6r9Gf/TthrUbndvekd+wNusv&#10;N02AsKegws8aRQKjOeEp08sYW9OhgbC40Y5H3Nzo4PbnC/sPdje3R5eucJINxgWf8T7vKTZ7oghm&#10;RTBvvpBHXo/3UwYylFOxc1KUAYFO5kVNjR5zZASiPEteY+U4VmSk/EkpQABsKEwnIE9KCBRMZJXU&#10;qDkDPuZxMJQwoFInRd8U6bzCzwIWYTHRZGVi5hHoA0B/gjgVxpZfLLR0izYucYYbuUU6AKQnmVwc&#10;6C4xxGQFncxkj20ZKWFhSWMxuryHgD5Jz43yWcsxYBT3W+gPAGF5HKWS4gH1wAFwFuTKxp88hcSy&#10;dQNGk0Y+vCgtigRnowyXxQYbzYDPNMHB8ovwDqPTkNPYFObrHtifHhzABCNGxGqPczXD04vraLkQ&#10;eAk1+5N7NCg44MuFnbFm3+g8//CiwNE51YPJSh9rmhdvrlupp0LBw77AaFf33PPOa+hqRx5qQq6g&#10;Q2C4eE9GKlnRuOa0zUQA8Vh2VkBQSmD1GNGeVJ4AmJAvGslERp9J5fZkQvFQfG3cWeDPBNCp8pQD&#10;a3YSxsDYW415A9/4pmMt0rSpy0hhTlftJd1ktaZUQp1RJ9VSSm/KRjukzVvzyp9c6bMpjrsGDNr0&#10;uCN0Pfy4cMpnnb6Bat9AqLMlvGpl64IlHW5LVzbS7SSbG5pDzY1z400d8eZj97Z4U3usuT3e0hpv&#10;aos3tscbWrgj2dKbX3Sgf14xH9nQduSSOamIL5wMt0Wi4a5IY0t0kr051tiMX/lj9nikJRJpyMfd&#10;0YZcsDm3rC2+omlOU7jF6MvgLM8N45GNHedI4RA+m+IxwsJPtidxwBRmasCPEjFDkuF4ErXAVLYA&#10;lJ/TOae7vT0WDMWD3N8QDcFZJALGY1NLKNQcdhtQzwomA8OV4YOjR/b58bTYurL9gjnBm/pGz9s+&#10;2NZX9BRkaLYVZ2HH8HXre85fPNaEg6G2JdF1G5ybr3LWrPZFkuWhrDOaN1ZIJtoyzNcUNJ1h884g&#10;p1rH3aB+QkLT0Ey/JpnRzzSiem+MTRdL9/wgfNddzsEjRn+Tc0uXOMvWotaCmjB16mmDSPZtrLZO&#10;G7tZIo6rHz+yhmNCbuHp+xoG7oU9/h98J71zmy/ZGGhtB8gU0aI1g9gZxsJKn9mgL79RCTLY1SM7&#10;mFJ273Lu/ITvri/7hsd8aza5q1bi7IzozcYZguaIU7OdNSwsvVef10xdLKC9mJlotJTRl8tlnGcf&#10;2/bx/9r73R8tWLtp1XvfE7jwvGorETdd9PKMrx9MU2jWRWy9/AMjQ5/97GdhYUF1BGhF8VTOp2AW&#10;peUpPpJNSFSmzXZm1azPJoJTf4LzQMAyaRJs5S5FtAJHoplH2C38Vd16661vfOMb5aKLZNzLgczI&#10;gMLf/e53v/nNbwKeSAaI5KQoVZG+dkYHYYvHhUOF7GS2Jk8cZgElKZJmcWZ0cVq8EX4G7r77biUj&#10;+AI2WKQhW4pHnnJQQHoF1wWbcgbgS7FBcpwX4Uq1gAlkpiZXspDTgGnQM+9IPmQCx0yAVggwuNtX&#10;MQtrVKr9hWI1tHu386//0vuf/3FwYLDdcTqNw22zAtVqWyOmZ71qjGKnsU2XhT2ciDwaiBzauGXL&#10;L/5i19qVJdxB4oKbaBSYAnjMK8/m1x7XY8F6/KoVtpqZ0KpGIskHLNa0wBFj2KS/pamv+eCnjgzf&#10;M9DYlUSRwH+F2x/sH397D6F65BaVIQebqoj6Mc4+y7KwZnQcV5iZMBrydFswHajMasl6Te6lEaJI&#10;cM0118wqEkyj5R1n0rxTDBuDlIhxSYTJR9ZJjzmHjzj4KDX6ztgY4lGDvuCpbeXyeFKfNGOs7z3i&#10;03x/Y6UIljNx5/w/2N7xxW/MObS3ePvmZ957xSEHf2pol1YzHtabZJtysjTjfrIUyD2SfmTvyAML&#10;grlzGhbEgl3GDxJzgoltiVE7Al0vfjL6NlMoEniKvIYuNriI2IqB4KEjfc/t2Nk/OLBp7ZrVyxab&#10;EjLw8u5oWED7ofKKkJj4BEZBMH04dWjn4O7DI0cj3Tet7Vq3vHVLNT3/4R3uF+4v3f1gdOeBOdFo&#10;at6i3B1Xp95/ef/Clj6HWFQ4jm2KpZONSdQT8e4BQGP6oiMWjat/vzuFYtKrlIU1lkkmLIsx4vI8&#10;VZkBlggJjz0Z/H8fdL78Nayo0rSiqBu7/Vbnl/+Xc+76SsRYw3BX0WNhjbNd6dWeto1yUwaamJMu&#10;oT3uJLO5wJ13Ve78fzgqTP70rwTf8O5Cwi2VC6hb04SMR84zZzNd01SdZ0RnnM0Zv7xUZyoNBev8&#10;00ecp54rtnQE3/8Lzi//ojO3c8RxGlV4O5Wc7Hc5e1jY8cWYGbO8FQ2/nvzHeE3B4DNZKI/tP7D3&#10;+e1j2czc7jm+9k5srww5BkWPXp6h701DxiU1kdYIbUDNXn755fCIUkiVgh1gEYgJvJMWgXxgMS8K&#10;ShrPwONOqeTumJQKZGBcJYcJKG82TspFgNxmgfkw1ULV1cZth0ZV1FnFUIAuggEF6VIqnBvcdttt&#10;yOI5kK9ZriqkLbeIcAWtcsDT8eQKpnz9619PgC4ijSlPMiSx3AjwdBKg5ov2KrCYkxRGigGYLhEe&#10;FmgL9AS8cl6/EjTzSxrY5QMHDoCV2eQIFixLVUC7QtCSm8J08SCOqRwy5DWlS3q2mHPVd7DjYWEN&#10;hGVyqhZbWvBfHd+18+ihg6MovDL9elnV7A08rsBbjE4+g0/Zr6fLwo4F3cOBYGrOvPnnn5/oaAdW&#10;SIc+5Pn8s6ssKY9aqrKefxVMNF3qGPrTAkQ7JL2IaH14PohE09Gxrani/ny0IZpcn/Qt9Kd9mClY&#10;stXroJ7+j1l0jm82E8u8alEnntVWTT35qgLUQ+r6xEopcMxrzrKwJ3HaYFWCiTWhrxhOYczxPIEX&#10;v4726vzFge65Tnt3ob0jNb+7tGh+cO48X+e8KuTYgkXH7sVFi8sLF1YWLvJ+2RdXFiyuzlt8sNz6&#10;5M7GwWF31cbKxmua/YvmOB0LfK0tvoXLfPPmH7s7cxc4c+cfu6fmtYbmLvR3NI+6oyP5nkTI3946&#10;L9wIOxx3YnEHS4NYDH6iFI44yYS/sYmojJw5dvclE06MSxEnYXS/q4nk0Xxh7yDL+mwnARcXLvDF&#10;Y+VoyEkk8rFoKZkoxVqJYeNrbSi1uDvyvY/3Hz4SiEUXbty4+k0LOy4ONKzztYSbV412LkxXCsHC&#10;SOequaO331h4y23FZasJ+dfqNM5Lt3f0J2NtxUAFmR8hUDFJBnCXMNIkcB4i6Slcxb1KWVjT8b2p&#10;3vuXighiJz/YX/j4vwW/9ZXREUJsh3CJgx5KeKQ/xbB3zjn5eMzzo+15E/Y6ghHcnzYI6xUcnRkU&#10;egksapZ+Tnjfbt+dnyt+/26351C4vcNZvtrX1ooPGIRmwMTpmf+exJ6uuvP+9xYPvAkzXwgcxSr1&#10;wQer//HRwR8/HKlG3GxhLDVYam0OrVgdCZqojjWqQnTelIvMGSr6aVybTO8NPB3o2kRo6BdjLuq5&#10;jsOtJAvr1o7IOZsXXHNVuSm67fEH9/3oe+kDPU4qZ/w2eLRtzUOH8YRdq1P+EQyV/RYydEnqJYiX&#10;x1bwGWeAjBzwK5k74MxGQJDVv/xwWTpWia1Yn8zlpQvcIEAsHwh6f+heebYS1SpFBeuZ1VJNmp41&#10;kYswk88g8uEMmXDGSlpJQG5S5AVP86d4WduYJHjljIJ4ERgW0y42VCxgbdFnRfMBKgtITQBbUKmJ&#10;rex5ZgCzKni0gj4oHgRvCm5WPDO9Rb2AeHqf+cxPbaR/tD4cXlXWr3duva19zdpCtfKCN7Vor/GO&#10;td5/kt/IaNWPQ08qXj4xcBrn/ZiNtqEDe4Y0EtnXEo/rxkgiL7MtbfaMTa/zEkog4WBR7rU685Im&#10;oLy3KbFQqbQI7Bl7MOERVkVHt9c/vb4M9Vct6lWzV8lrBXspFD7JX+A1lr0hk7xp1iALf8YfKjj4&#10;Jo2xslMzCAVDjSZokYtDikrShPecdHcxjKpiHoVDN+PTjR0HcLiHjfpC+NLkfNiHJnfE8UecQBS3&#10;qUYhZ/JdHg+O2eNJhzCtULvMFPjFwJ9MOAyNigs29HiRr3mNl0KYuAeGMpYvjGN23FVhUI6nuLLn&#10;loQxGKU0mBHPZYFngG38Knnu4rHkgmur5INuGd+tB4Z27urdCTfd0bll/aq3LW1d70TiZZxiZXri&#10;wcElq6qrN/hXzi8umOu/cF1l1dwxp5AuIiHzV/EFP6eYdLJFop0GAAxh1DWKnnNoGO5pLohfFW1T&#10;+NXTLkJG5aAU3d+LJp+zcmPpskv9izqdJd2Bq64xf+YK1YG+rCeMNCIwbzQunzbwWqt83K3UUKDn&#10;JCzSf8S593uDD94bThfDOaf0yAOVH36rOjTgpa6eHpuzl28m4wQBKwHjh5clxN7d+W/d7XvyCVyS&#10;488MvySlrU+XvvG1HMSgTIkEV042eFWxzxoI662lvDlSEIHNC1xm1OgJG8u4Mnde1yUXLjh3bS4/&#10;+tyDP+rbd9AZGkVmZJxHeuOtx9O8OAQA7OQ0AAwqbU6FG5CXVikGKHgV0E0x0ORdS2qmHGhTGg6A&#10;s/CRUKFQpyA8slJuMvkCtgqbKsqX3BeAIHkhCfEFMZmJOcklXA0gwYcilR2VJmxBWMFfebbiQGoP&#10;sK1KrACwylDAms26zeKVBaM54C0osxwOoMmAkwFuxOEXxxCubBxQGBKTEigPH4znASIdwASrlkRL&#10;i42WWy7F9HoVQ1jjutCIhcBmQ21txdfdOvfSy+Y0YKYxDl7r29ipmEEUKdzjOAX+wKq0LtrDpJti&#10;UkihWRtfX5Z59fhVWdnfegwqyFjDwB7iNQEVvA0YKcVXgw+0eTSsoGftTO10jZKdAHktCLZPt6XS&#10;JVulltOtL6TKpjT1hO6p+BCvjWdkyma1DLQ0Ilq4gwDRJ33RlBOr5HzArpAxbsrhu9u4lSygLzsF&#10;gjXOL70d55dlxgvje5I/ywCUTAGv9GFcDZWIiEhA8FI2ky/miqXU5HtxrDjZ7g6kndGsky9Ui3AE&#10;Y6nUcC6TQuKPpwJ2t5g3v1iolEs+zPzHRv257KR7NZ/xFXN+3gl1tUzayWUjOHgpl8LE8UCFAFXg&#10;bMaXzTjZnMueybiljJsfGj30/O7nHh7tPTC/qWtt9+ZF8U1O2j9W7Cv6Dvmzw84wQ33IbQokYyPl&#10;eCDRiE8mQoB4aki5Iaf3oP9wuuQWjMf+QimQL+SqhUzcLcRD+J97bbSySd7SM9s3VCBqyGMjhU0X&#10;O2/+6fgb3+msXxPduDb2pnc5b3lfYsOFvtRo3qix1OpJnAKN8PTVmy+D7zgT7sC43cBwwjm03/nh&#10;d/fv3AqpDjPrbn129EffSe3ZaVRapiuyOwWNAf7YIBPzJK0SnXTK2bXj0BOPoFXQhPI3ii3BeHPI&#10;bdy7K/DEY8bRhx2l6wm4k1fUMxDCWjbrJQcEnzaOrYm468Wdq+1mJI3E8k6c9WsiWVq9uvt1t27a&#10;sMX36LOlT3/EeeFJ6PtUKIZzP3wSmZBD+MzEpjOfhQZlFvYcZ6IhQGiAuIyf2ABnIlylCcCf2sRo&#10;itq0Xrd0C8mQpKN4hycmQB5/kkwxf/lyOuZA/KvVTJDLAs4LZWpKlq8D6TPQFJi/maElHhU0tPQt&#10;2JGromBFuyo4AgdCz3oXMcTcJUsvMKsKb0OR8eKgUjwzoBaMPy90GFBmVTguAjFs2bIFRVuu4n1W&#10;5KvyEYQV1ueJIpilvwv4EE98Vmx2YUDfo6KEe6SmLJ0Kq3ypNaXrHyQkQAV5kK8JL//t7c6737rk&#10;La9vdapHHOMd2iPXjX89CMgScb1O9saXNU6sqlVgqNZIrEKETVmBIFLXhprK/v37UQvRMSoirFik&#10;6IzGCKBWxzqpRRQb53XAikgONyTNN80VF64mtD3K3IjJaIFGWletmAB6gNWyx/N6devprHt6qx7G&#10;rQFlVa/gqU6qqdev4K16gOpQYJf0FgprKSiwy6ZjJePeelu0k/0VXjv5x2BYNZ8Z8wIHz3+mq2PM&#10;CV3qjwYdRrQgjqLCcKuEInqZsHXGUZKCKXsatPoTPhRsl3dC2WqYUQT862ncYjsZLJcm3yvl4GQ7&#10;QTyxscy4RkYRN4Irt4ArMB5kYJDna9N4pEcXwmuhJrC7VIAm7m7JHygFiElEBCbPMRNRNhziRAJC&#10;i3jE8rcY5cUQrX7EsMmR7lF/ZXtm76Njzx8KuQ2Lbly2/D1zG84LoVxTGWwuBELFaMWEGQlEhirB&#10;vsJYtRgrEvIODUmoal4Ql32+MqqciSG3mjdeQg3lG0ui/TBaDY3m0ImtsHiebOdN/AT2Me9jYpqC&#10;L4y9nUFvaNGaPmg2D8h5JiWnCNJpCNWgKjMMunl9Z1FvVRodWABUO6gVnfnauJjmu+H/fdXG4O3X&#10;pN5wc3DjOU5ze7BtTmXLxcW33F5943XpDec1BqMFfFh7irBMr3yymlXraemkORMn1iVIBnFkQpXI&#10;gZ3OXV90Hnh4eZze4s/4IjhLCz30ZOMX73L27OMTnpYyvtxDjdK4p+FQqmS1Ehgddoq58KWX5H72&#10;l5wrLnbWLwhefZnzrp/pv/HGdCTnjAxhjmEkNSbGQy1YGKO6R4yfnO3Mq7NpvqcHKzSOOm5T47x1&#10;6xZv3tKwdPmTjzy668GHnQOHGrEgRR8faVIsSVBjTx5vvGwZWZDiCHoRCOWpB+AokMomXVghVECb&#10;8J+YWimAyl0A4FVaoSSQbN06rTQjvRfSVl5XrSbAOD/1otaIfWklY9P8bWfrY2vl2AleI4Whp+s2&#10;XkHogVejwIj7KS3FtlG7LI3Kq8lBAa8G5yqFXW3cIm0KqViwkVhQWID7eAo8zQ97ipJrYUD5td4w&#10;rcgjuaUWok/Gr/1kpRJjIlMW84CJFBWNOavWOTe9fsvSlcFwbMgXGDZq76UsHxDPFrmSoaxO6uZh&#10;StOWeQoIsFgogjWzuazCZ7CBSmH08RTBBrMOYIV2tZ4lpAAt9Wixs6LhScxdovbtJmhrdaY9VYOa&#10;7N5DkIb99awhje8Oq7qAHoOUGawSghCnmqt4UzV1QVJTfg8x86eQqNXitRytPRCorc+5nog9qTU/&#10;m/nJqAHTEGo+Z7wwPp4TGu//ySHmVOdrw+2L2G1chczkOdk+jZcx0jwMhQkY5wTHvNh1yYDbhY1t&#10;utSzu+/pF/buHRtKLu644twVN85rX0rYPMNJj5dfLkJfbjdR5wKYZRKdDr3JcskoFFTdUDmI3LaE&#10;2sKkuwdN67KtBT44zfM7X0FCQmpXOmbiWbzByotB4M1W6rPW9lTd2YqhdaBBQOtVwxs1M/ngeUXz&#10;OQRKMBoJNrUYr+d2uLCf9DQKZPQBjLKKj5CW4JFModK3/lz3osucZSt9K1dFN18QW7UhjQP3I4ey&#10;KKCcadu4GoYJNsb8wpjd2OysXjf3De92b3u7c9E1ztJ1zsYLM7e9PfLmn4pd83qUzGMe5fziZrrv&#10;S70fzuw7nuYm/spfpkzEMz+2oMVMIUPvduYv6Lzo4pYLLySw+u4HHh7+4QNOT4+vgHAKFY4AYTI9&#10;Q2vWB4YbF0wJhgxJKXMuq1pglQQUhBb0Jl5Wm1xQaZN7LLAdKQXmhIblnEt4tP6AV9aEbTvwBJ7P&#10;gt16GauFp/W9sf5YowD3itO1z7WhZSkepcXSCxQLnwrJqrBh0v0VHiWxALf0KCyIVxAHed2Smq9q&#10;AyxLGtLrpVQe+3av/OOemhz0LfhVsDQqSuw4w6WoR6ExFSbgxI2bAcJigRVLaewIognnnPNCV1/b&#10;3txytFreGwjiscEEazXBZNATOsmbqXNviKeEaJGkM2mEpqMjBr8KkkpNxfottqyzl9443+CXZEos&#10;aMu9FtHKnZwyESOrzdNA4IY0VSMGJZc3yThjrnq/xs3yWArlFDKUuoIysVBYOFWI1pKsgr/Wk50K&#10;qZP6EPU6D7pXW31WJ7nWZ7M/WTWgQcRzPFRTsR5XLa/RtiJvf+JeG3pNMY14oOaKaWpXPwrKdexe&#10;u90rkfTRvDc3erFVE5BrpExseh/ebxpHy9l9I9ue79uZKsXmtl+5ceFb5rRe4JYTpYIXfsmE+IP6&#10;RdpmFG+NTNmIExHW4JChpubrhQE09LA5Ewn5QvAuuHjOB0KoHOd8kZITrZiIqZPtnvN/Y4BvDrwH&#10;eSFJT5s0TLBVOmySKGpWUi/WJY26dh7UCMyfsp8W82LnFB3UI1TCuRKMKJPKZdKMbx5ZAGftTeUW&#10;/tZPTCeryb5svibMqnlPk4i3CccGN26p/vTPh1//Vmf9Rv+6Nb473uz81M/FL7402pTwmdDfZ9o2&#10;zoL7cLRvrHKdRKOzZIWzZq27erXT0Y4hUioZzy9fnli7JrRsJe5M0ST0PoWBruoqHJ5EnHkSsz41&#10;38JY+6F6hdylWhxBVMESYNnyjisun79i9cCufTu+8U3nmaf92TTsdrFcxSWgV7ks+yzaM9EyJWq3&#10;HgkAspKSaxMXK5JSm3RhhflEu0r0rCmZR3BG572Ga0ScHIhPmtDBtGQ8VuhpqSk7wU+oT4tfLeQV&#10;fq3PTZfYKIkCMcgACwAqXwcoP0hnAKqV95KOhF5W2ggiXOvJ1/pLUq4Qf2lBdv3wcWrawCt5isgA&#10;lV/qHKA3BO44EcONAwe4KbA+GXbu3Ll79559+47s24unhv379x3YvXvHwYO9xXL24gsb589DkWBf&#10;uYhXKaKrlrK5cihIdO9TsdHqwIXG69kw6LUWvlivJgmDVmt2caW5RMgV2lVO5TiwmrLCrMK+FsUq&#10;vQCutA4U84KnAETTKYN9x0ZJYApAArvJHZsy1+26V0oLFtpapQXBVp4O8BWdzK/IYxG0wrK2a9RT&#10;uVYQeXa1w1PRSs6KZxjfMbXJz3MJ6gFQ439rKvp08vNK7t0JDPJUso13JgtDjzmYOntvzrCR3WsH&#10;mGUXUfcthwOhBGLA4Xzfnv7d24/uLrrzFiy6asOq25sa1jpjTml0uFLK8miyUAlMQAWLlL3Xq8Xq&#10;AbOrxHpYIVki2lEBUJND962MZCNbrRQwaxsH0i89MJDf3K6I2DL/4IlTY/aT3BiYaDTxCctqgmOY&#10;ktYZx+qnlr4hMWOUuANtdHDOWIyrBaodq00GRk2TWvBid1UgFgSXJr6yKKST/LpTZg8Bb/Q2PB/1&#10;qI2uXN18zfXt19/sbNjidHcF2xqdDeudW25zbr65aeXySOi0FfNlqkcOuY0YxLi4YX3krZJYbJWz&#10;TmHULYwkCiPJ4qhRZEcAOU6ye47MhArMvSexHZ6JdTat1mZiHBqi2h+LRqg2I+BtbWvesnnZZVdG&#10;GxqObH36yEP3O0cOR0sYDXgh7+Vv3vN77CFKv+d31awUtWnVKBQrGy+rBSvTLrF0UnUlE7FHVnwp&#10;NtdERvKuUjCBUSE8i2JtpxLitDBUWIrNJrD31ldLPf+qewWOtdmUoseUmzXtEtks+zMUBiBlBWTR&#10;iIWdlasvufGCo7UeGKQQLPM1sbOqAcEjFdsM9ePbtD7iaUxsa0wgD8BKHLU777yTKMTEm7333nt/&#10;9KMfEVyNA2LPfu973/vBD77+vR98454ffuu+H/3ogfsevucHD3zve9998MEf5DPPL1/qX7wY336D&#10;rr8Q8LF6QSX0pPcv6pvZGZ4URIgCABjW8J5eQGArqlMTleIpkwoo0GoLKFwwG2oDoHZ0ZDkjBpc0&#10;AE0pywpuCnpKzUD6CQP9A8BKPj1U9cBAP3q2R44C/cnILABkEUgGNXQ8rttQj24VEk+6ChZDK3ax&#10;RJAibm0yoWoLYW3v0NRlORt7fBqb1uyjT6AGjKX/uDx8nIs1JrxTsaRTs6ceopEdrycZ8hy7GVA3&#10;6V7DzZpt63czqI0TwZ5ig9k4KBf81bifGA6x5ED+4HOHHtnduz9Tji9Z9IbFC65taliI2VE12+cG&#10;c8wDpTKmPF4xxjGqLbbnOdngWA/i1iCoeUqekMwRfzTuRMLsbiQRcZPBMkviyW1FXsxZdiI17vkU&#10;6bwe+6HFCDBBMPLYteuEuYmOrMFEK2H6uEYYi3ql4qWhSRiXB3FgOjuQFTVNsz439ixmIjfz6wm0&#10;uJN7C/jEtCajG2JMeZob3PZmXMNmwYJ4ukfbGQu+qH8sES2ik2ZUss+wDZMOg0+8dZc3v9OF8F2c&#10;cnzYi9PICN6L53O0Xrxy+9HprnU5daJxYDMLYV/uu+KZ3wxQYX8wETL+tnHP4uts77z+hoUXbMkX&#10;0s/+8HuDjzziG0uHaeRezCAz63sydw85GmyH2F/RuWzY2HrXsCIvzRJknC7V7ZompZbHsSguYTsl&#10;FqQTNpoAZO1K1J63qFRPORbaqg70XLvWVBNRYlGw9ctQO6NrLOCqvNtSQpWKAvN2grMKBiaVXzHN&#10;ctQgqGohrBwRCLxOeJwKVg/Hz7D+OHlxbI0xgOJWjBgThKLA7InXhH4Wey2XC56rtWRjQwQYb07E&#10;WhKxZlh8VJ1bGzO3vm7NW9+2YckyfJHvDwTyoFhWDye7Bkz45KpxaiFm1MTm8JhTqE0L9ayqKM0A&#10;pCj0aXlQSflFdoqOFaCUHi1zjLxVeGDUbEK0ntuKo719xlUw5lsAS6aZXbt3e751Iaj3YzTGGeYn&#10;6Frdok05SE+Xp9QrCdjjejst9TIxOnojqdVa5tV+PvXEWRb2ZDe5k5t/bebz5r9akGKB2poLg+M8&#10;kAatF8DxJRTBVB4SpoKwNXloHaj1VM+duD8cC0cJOjCY7d3W89zu3gO+cPvSpdeuXnB9K/iVIEzV&#10;AcfNYnxhBPuE7iO4ESbJZudFzAHnze+L7+UFQFIyLkV2OolBJ5zP5gtj6XyFHKIpf/gIpkGT7txl&#10;UFHtEV4OAZPbyf1YU+eubkhP/+hHP/qGN7zhne985+/8zu9ABNCRmTjowv/5n//50z/9029961v/&#10;6I/+iOA7f/M3f/MzP/MzH/jAB/6//+//gzIQAmaI+Ou//ut3vetdP/dzP/eNb3xDwsxxLtbQRmjL&#10;46OUBQLWRiwGDK49wzZiXdRGJIM9YGSNV2VfJZXNVvO5Cj4tAhUiBVQBhXBN/HGGFb9mklXPooJo&#10;CP/IGstPU8SFEjaIvgIBPUzUaZ+x2IMw8cQOL24eWX6ytjNv2TLNNzXhDqtY/BlfR27FrHaKVVzz&#10;BZxVqxdcflHHsrm9e1944Qc/LG7b7uAVBSNUKd8IBXpkt+VNQSKiYLUJ0VoFA1n5CAtKJmsvSW1A&#10;KqQKcCDytf5VNA1LGmJnX52sJ3GFRIUORRBaLHtsxVi8WI9o65PVJ1B55ApXGFTqE3qKfSM5K5Cv&#10;XG2ybOMugTkO7I1aDEzzi51ZyS3i4UV4Oxho3hfExu9FF11EmIlbbrnlpptuImQu8Ro4ft1Nd9x8&#10;0223vu721918+y03v+ENt73hjjtuufW2q2+8fuNtty142zsWX3ldS6L5cKG0s+IbM6vsk7xhkQi/&#10;xOBuFFMzmUK+AOVj7aIE+AQNxcdLGUDYUW1vwhcUWJQQn2TiRYC8sgkzzKuHaI/2Hu0xVGsvibDH&#10;5hbOA1tRveD30OFDELoiYnt7jR2Z7MnkKs7q6eoRFFs6xxaAUiQLVdU7VIu0N/Ud24MEcPlVz6rv&#10;Xye54mezPyk1YDwJi0E0wjXjhRVDEghJbKKmtXvxtzSWaiD1kKzVUjiWba1NB5oU6ndPrc/IUWvz&#10;hXfRF6tGfNWxkfSzO/sf78unGtrXrFh+w9rlN7fEGsIBgnUN+tBexcVtFS+3BLQtQbAF3Kq3w3bo&#10;wLwRukvsxuLL/EnwL7P7OO6M5srRbbtbvv/I3G8/MOf+p5JHBqIOeveYeE22cwu7EUkGTc4c8CAy&#10;PF0bNe4JZ4q4FUd49bWvfe2Tn/wkIX4EQBkcoAk+85nPENBxx44djADbtm373Oc+xxk2QutJPYn0&#10;H//4x7/97W/jqpyBQrwPU5UZELA28KyxvVWK8U/Fv1PGfThdtWCGJxdn9KZVG3ac/3GpFI34m40H&#10;uapxkubSwJ0G3HeYNnAanX9NUUXG84g3w9ecNxodcPAr+h4NntJ21MRXx+eH0YfBX0ajUSYgCIfH&#10;utbNrSfxA5z1EJYXCIPEAiET3492YpAfLlr8pWSy5ZwNGy8+ryEW2f/U09se/PHw/n2lSk4LAjPr&#10;1XhUU7lWai/MJ0gnbMcmXCsiVhDQeooV4JNSrPCrvpWVb0qGK9tqb9VoNosbBGE1c1tBvOVTLXtQ&#10;T6zatjCBiK1/bj2hq7fjLWx6/tRb1OtOWJUAWwPSN7AKwQIQtkiWJ55Qnnqy+SQ225nLmhdR/fN2&#10;OA6DFQCqQjmz6CfYGF9HaF6qz4aBJhg6EdFj0UQ8HIniWtiNxgLBcCnRVAlHKqvWOjffunLj5lZf&#10;eLRaHao4BD88uZuZ5j1VVM83lcdNersaIeW3snjptorL5KReWa3CtnmtnXSXVGCtsqx1ayAUOzRY&#10;04WF8/Xqr2wSQ+UahnUYfVzRuh7tCuJ9kYjlvBhiFUO6CjxFZav3LWCBuNAtBdMy8tjF4bHrw5Nb&#10;6bO5n7QaMD6FNRhKal8bz3G85U3w09iBNBJPefgVHDzOWUxKuE6FYGUrWftVV/GgbDlDXJieoyNP&#10;9WV2R5paVqy6etniK5OxJU55pFoZLFeGKn4Ytrgv2OQLIiAkMAEQUwJlY21lPIkZyXLtwNqnSeLM&#10;n6mBRQ/+uOnOzzT+67/N+cd/7PyXfwl/45uRHTsJkAtInWxXZGvPOY9BruBX8j99EFbifvTQCBuJ&#10;8Iqao4OjtCbVAgJkEk+H4ZRo6u9///vhaN/2trcpoCPDgkgWkt1///0MFwzLELTXXnst3V+mJma+&#10;JkSFWX7XlhueyojBtcc2TDsXn7Q2+7IZmwCttENKCgULCRss53FDaKJp+IN5NKrxLIxSr/lsZx4F&#10;61W1AUueO0Xjf44zeFI2dV31F+C/actBEy8qS9xpvozpLDWLeYGgWtWcTJrrDAwwO8kC+WXUgWkU&#10;prJgZ7ACN5GRzQyO404asz/aHGnu6C1ljm59Krb30MKO+aFVa/uD6aefe/bJx58mGMyN19y4cP4i&#10;06682q6X6dejQMFZoTeBWg6saqnlSm1D1hDMec5wzPT80EMPsbLEwSq+V+nD9FK6Is2CfNTVSc+K&#10;k5hYiPJJhvxat8sMi/6sNPaXS7Bb3/zmN0EDeHLFHy3JAAR6rmZ6D9mUWO/ydIS7DAEbN27kjPC6&#10;8KggC3dZ6KDbpcvL07XppKWWLdq2T+ESJUEKz2syMEFbMnidniFjmk/lXVQhHFByqggilkU/lQZW&#10;w8sv6sIi/2rrHK95ysa5Jl4xi+ugCfVezrCkbm30Z0fye3cOpMfipXJTCG84XpBv4+LRjFU0IeOd&#10;clyrbmJxpxtgNhUKHqj6jjY0uwsWBBuTxisrFKZZLRnlV1GtgqoCpvJWo/asycBeVXOtx6+ib60v&#10;gnrTriwuP7KV4FiwJdXclGkoVosD8cGB2FA2BGr3YhkQ9BsCOAdixlUBGRmeVc1M+Fi/1luC1Fu1&#10;nKAMQrTabG8igTqj2raWgiJ7dKBFJuwvsBgNb5Yiky7/ptlGTPJ8ybA+jCpArJpmmFQ0vSWE3ey4&#10;MVPPPYGintW37OoPPH1/bv9WRJOxQCwxMhDav6vU1+McOZg8cihy/PueI87envadhxIMgNnhZ91s&#10;vy/bVhhbMTpcGB0OjtR2d2TIHR52R4aJQusfGUFyPXHvTceGRhjcgiNDznBfuZAKp4b9vYcye4LP&#10;Hq6MPHEwe7D/nID/Z/ylO/p72g7uT/fuDvQciB852HTkYKLnoL/nYLXngMuZvT3Ogd7o/sPJQwcb&#10;Uv3N+/aGH3+0vHOHW84NxsNOJR8+cii+Y19if0/j0aPxvp7wt3ZU77q7+6vfbnh8d3X/QHj7vqbd&#10;h/xjbj4ylM+l5uznKfuJ85Q4sNvt64kf2hva35Pcf8h3+GjwwCHfwcP+gZ6OPc8ntz09+oMfr0g2&#10;5c/d4nbPD1b9OQaoKmYhRnH0JKonamCBW6UzYmLBvADJygx11VVXMaICXj/0oQ+BU1Eb+D//5/8w&#10;f5EYYwysDrCXpV+Da5koYWc/9rGP8Sc6Bu95z3vgETRSaY1tnDWUA0eOOo89VA0EyxdcVu1sI2Ci&#10;Ahm9ZLML9dPTL2o17QkUjGqLt8DwO/v3Otuf8xeqweXrnBUrPEO8apAgwh6XfCZt3oLNwzzjb8Lo&#10;64klgLBPPZ7bt8vtnONs3OzrbPVWEGaUrAk7LDNolGlP2nYGQtgTelc7Y3gHZpIum1gI1Tg0ftF/&#10;qK+wr6/shpoXzw82JXY+8+wTDz+K1uyNN9+0cMlCJiGMUZj71NYnbEJ7FvNpUc9MOWli28dEoQv6&#10;QFkRqZXArXRL4Cm92npxl7RFyejkLDqBsJdccgm/whaiS5VsAoRFLIvhEcCRbIlBQA8XWLHOvARM&#10;keo+8MADaCUCK9etW0caIYD6SVfzrt5Lmq/1agYiXOvfV38qB+EhfnkWyI8otQDBm2+++WyBsHoR&#10;i1BVgXwg3oUxFNoAFkGWefpM9sUnNlMWp36knkTLcEKRpt6+yvbtg6VCFJeF2ESbxIBGImgyUuGJ&#10;negIUyxMpwth0+HQfgNhG/3z5rkNiQIufAhwAFYcdz8l1FjP9KstqYmyWRQotGq9EOjYOoK1GqiS&#10;GxAwqVrwxbKx9nRbS6GZmAZHI31HQn3pwKhJYEQPNT9ZJthBqULBrD8sy7baM9ZPllyYiTm2ugRq&#10;ZiqzXW/oT+FdNnVJrb5o7XQ6ICz0z5Tfa7rDjFmGaHDx6gzVJTyDGprwJdaTNtcZe+50y3mWp+/t&#10;8+/fFjqw00Xf5PCRzLNb3SefSjyzLfrorsjjL4SOf9/1bODpbdFtO0uHjvSkxw6WC+XUWPPhntjR&#10;gWpPv6+29zn2+MjA+El71TvoHfIfPJwDKg0NNQ6NtPSNBPb3Dxwc7Nlf2pWvrB0auL7nwE1HD16w&#10;Z1frs88Un3m6+NiuyBM7Qsfuz+4IPLHdfXKb+9Rz5W27Sk++4Dy0tem5/Z1H+lrHsu7+I7knnys/&#10;ti34zM7Ac7sq23b67n0o9OADvkNjaLOiCOupGY7EDu7P9A5Xth1o+PGzzmPb3Sd2hB/Z5uf30efd&#10;rTtiTz7vf2YHjwg89Xx46wuJJ58LP/yEQ1CFeYtGL7ikoWuOwVAmkK5RMTZd6qS2FMYcZJJ0YdlO&#10;fOtb34LKgXZhPsLYAG4V2vXd73430i2KoVkVgcx3vvMd7sKqGIc5H/nIR5gTxb/Ku7kdqL1BoFoo&#10;+XqOOI//GC9E1fMvdTrbIGNO9mvNWJ0RyGD7c4yRgZWrneXLDY1mlKbPQAg79RvnCs6Tj5X273E7&#10;up11m3xtzYKwM1ZFx5nRWQ9ha4hVs9z4L4fExs4GnWIi0dLW3DBa6H/i+d5Dh5uaEy3z5h7ZvXfr&#10;U88w0191w3X4R+Uu5ltzx2RbfT2abMfBnKjWYzc7y1qyk54JNwkkYrlJsCtmWekDKQcrG92+ffuD&#10;Dz4oCItNldgm6TDozQRh7cqG4QAteGZ6YPGKFSsYJixfZUEndx0+fBhkzKTOQEDYLUEx66/EIhvl&#10;zBPFudaDVItybFXUv7WwBb+AafArb4qWBRAWr7HH2QTPhGS8gjhmXoThEhdjvA4eCeDzQEIAWSlg&#10;KdmkBdaKwyxPXaetg57csHv34MhgJZNPSxbjVFDpMyOvU4F9N4KYyfMxk0wu7Iw1+0bn+YcXBY7O&#10;qR5MVvqMJOpFfPTiYToS2l92Dicaqt1zfbFolrAG+Tyesov5GmSs112h/HxcfXTbgAUBhVblsVXk&#10;qyVK7YrLfnfuBZJilhDPxdszBsISzqEnfLQneDTtjtXyNuoMxqORQbwQwEVDAFs8rYdKVUDsrMCo&#10;zlAY/alC2uVTfY3ZBHoX9SPeDggL8QaEhdeZSQiLjpexBPVkZSxD+I6uCSs1lcvDWQh7Yv06EHEi&#10;QaexJdA0x2noDMda50TbG8IdjW5nMtw+jb29ucltjLiEmmnsjSb3NrUUGpvbQokOX6zZn0gEEvFA&#10;PMGBPQ4kOTnJHk7GQ7GkG20JxtrDja2laHnIOTBY2R9cVO6Ye2NL29uSzVcn2ztjLcFIYyzR0ux0&#10;NYTbJtmTDS3hpsZYa2MD4XG6YsSWHS43EmA+2uBfsDw6Z0E00doQaW2PtTYkWuINLY1juaYDPc5o&#10;msiSMUICInQIhQJd8xKrLmlsmh93WxoiHY1RUydNsS5zzF3hlmS0tSHamgw1m99YqzFHXb2xuOWi&#10;+PqNwUSMzogMmJWekQef7PapPkt/pEczqaEOi4knwylUzubNm9/85je//vWvB90y2ogBoZvjAGfr&#10;1q1II9HgIhnpMeR605veJDbEcj3jI/AshD2xHjZjd81C2JmpSqnaq0ean/EDGBn8PZR8gUg8Fg2E&#10;xw73HNmzI5wZ84VjAwcPPf/C9nS5eOUN182ZP4950zirq5m/2unyJQd6Qv1UOnm6caLOckVMw8ym&#10;YFOkJ4RvZROE1YxLJvRw8UlA2B//+Mf09osvvphOCyS1Qnx1YK1WhX35FQsLzgAWI6wBeElPSCOC&#10;ICkpGQh++MMfMnYAYVEqshTsBGJVFKwt1bHfZkJ6jYB6kHAGg9EzzzwDhEVgdBYpEuhN9SKqW94U&#10;bgAZNApbjz76KK+GdgGIXFU6Vas16k6es5eqL0cclsbmUKWU2L3j0MAACvyxqpMwyn0EiTNIF14S&#10;d48vjWEynu90WdhMNLyvVD0QiZXaO4hdmcllgIp547KyBnmFO+vfUfBR5zkQWsWySk6shCkFK43A&#10;ri48h23VBjP6yoRMBMK2pVubc4TAKx0J9x4N9+XCGZm91DrUuBYhUFavaOUYyk2NVrOdmq6wqZ6r&#10;xZhWFyqtOosF07rXFkz+7GjtrBuBsCjkzMwoY8gd/CLVOHivNo04zWjiTcGmqznNbtOtgUikt3Ne&#10;fOkqZ8X66ooN7upNwZWbnCUbxzZtDK7bUD3+ffX64vJzA0s3Blq797qhR5oSfYsWdi9esqxjQalz&#10;gb9jgY/fzvn+F48XBMyZY/auuaXO7mj3guT8ZeHG+QOp4FPDzgtuU27z5W9Zu+6Gleu2LFuXWLax&#10;sHxTasXG6upzgms3lddtrB67n7POv3qjb/05zqZNzubN7uJlWF0V04XAonnOtdc411wT3HSOu3Kt&#10;f80GZ/36wKaN/oVrnYbm4Fja7e8j/lcVjZjLrhl9z89Frrgmu+Gc0MrVxdXrKmvWO6vWltasr65e&#10;V9q4KbBqXWn9OZX1m5w168trN/jWbfJv2Oyce0F43cYg0NrvEEXMyIRFv57s9kn+jCRiQ8TCMgPS&#10;bVF4/eAHPwhNQ1cVI6BFtUZdltASLWIE9vM///O/+Iu/KJqWccmyKuMln4Ww0+1bM5z+DIGwp5z2&#10;neFqNNmNTyI16YiFIwhxid1tVKdXLG95/TUNG5YP7Nn1/De/PfLsc+HR0RbX35qIR0MIdac92wgT&#10;TLrV7CXH1Qr5k7Umv3RC+qpcAdRPz9aPgZRNRSlZz7KWo9Ua1LxsHRxR/4emRYtAXp/qXSJonJIe&#10;rZJpsOC8BbKa/utpVwsOXuYd9eL1sI8cpLOrnE/2+HgSGlEtS/vW6GwxhkLHItuC7YbztpU/6dOx&#10;p5JvbRN5vToyp9O5/rr4eef7Wxr9lXKa89gcch2DPq9yZgzfyCMBgNODn15kDSYGz/7aLksswuPt&#10;6kNbSVnWagsITbKJCtXiSvlos7MI58G3gpKqlnFY6VkHYwnuGjrfeK6A1EeeIA/M45vNTZmbPuq5&#10;rZUurJprPTvLebkJs+4UZBBm6VsKIM5YOZChLeoMNhXezBjeGttiWeP4qzhCmd1mtAYC8JJRZ+F8&#10;Z/XyyJol0bVLnHVLnU3Ly+uWFKa1L14yRvSgDSgaLgm2NVSTYQcyt7urYV738Nzu4XndI97+4vHc&#10;ruFJ9472oa6uzJz5uZYFB8vRH/bl/tsfG12z8eKNi3951cIrly9uWLm8unJZccWSyvLl+aUr0uuW&#10;FCfdV60urFlTWLGyumRJed7iysrlzoJufzKSa2oYXrzIoahLl+aXLi4tX15dsaK8eFn1kktS7/1p&#10;513vcFYsKLTGUzffUP2FD8TueGN2y+rA+mWVc1Y45650zllR3bzKHJy70rdsaX7F8sKKZaVVKyqr&#10;VlSXLzN/rltbWbjEaUwyImWMDMEfqg08057xpv2N1ZHVGdFwhUnR0hSh1po1a7SKJoEmOEsNMIVp&#10;kGD4feMb32jNozU5qhB2TT7tMs3e8GqsgbMewppJVLuFsmromM6AJ6BOsG1JNiQu3jz/2st8LY0H&#10;n3i0h3hdg4MdwVAz/Qe8OG789PLf14KbCTxQPeZTGjuJWuEm8I7OKaezQEnkmyBO+eEyYRXC+F4x&#10;eqvWZMraik2ArWRuOSetXAUCyJZLgiyWzdIZNoEJDQH8Sj471cta9FkPQzmeCtGSlVCIqDJlK02J&#10;s2jTN6XA+mSUn1UBjrSuvvpqSPT/+q//wlXhy1SaeVM0VwIOIeBMHr4oDWvpUud1t3YtW8Fn6qk4&#10;h41rS/MJ8jTMgC8645VjkJ/fiNGx5o3HatE36p1OGEDpzQSi29VULEKV0zQFraChqnHKC4c2tSKr&#10;J63pRw1Y+NT701znx/jvGG/epjGPN0uLLAV5Nc+p8cu0C+SqFiXO1RKumv/YvMC2Jlat9XorPQcp&#10;0VrkrZ7yE5dhx/8VjE98H8qEAT9ecjDoAu3nIdJrSuoz+KDjL9KrMmW1HJOzVLxlRnGqSVxLXPhU&#10;m9DSn9YejSTD3r1hfzXir0bdSozIz/i6KhB4xMQe8XY3YHYWTOw6nrgHnYZAvNGpZnftePqprc9m&#10;cw0LFt68ft3PNiXnBlzssPBhhYOteMLXnAw2xYM4e8Hn4CQ7tjr4fvS5lWrI86sAmAwHSr5IHguk&#10;oFMxzrD8gYQbCKOOhHJKJeKLLVvgXH2Nc+llubVrj15zdeDaK4LNZIymhRn4g9gzoRXg96Gmzy89&#10;E52zONa/kJ6hUDwUjhM53SwmnUwA/tUMzCaGogKDnQLnU/Q+8awYaf3Jn/wJ9sRqrsY7yeCgJiZN&#10;E/RlO2sghxTwffvb307MSLuo1hRjij/O4LwqG//sS51ADdTWSSdw5xlyi3WiO4HX8pWJi2HU15xS&#10;oIQWkJt3nn925yc/9fynv7B/LLUdV+xdc65/3/vaV62qhMNZLJ1DL4a2q3+1SSfCl5mxGF2YTeU6&#10;RL0UJ/n//d//jUIqeOh1r3sdl0SGIXkXZmJjVsbtM07yLr300l/+5V9GvVWotL7falbWGTo5akP/&#10;83/+TzSHrrvuussvvxxYrAwZOKxYVsm+8pWvsAjGj/Rll12mexka7KAw4WWn+qwWwKkME5AuuQH1&#10;kBahP4p7hA9/+MOYjp0hLeQ4i2EXHhooeUFAEq61/uqv/oqBFcuD3/zN30SZeMIXsaMqbv5wOlDM&#10;lYKEEYSJxZe56xztz/3Lf4x+/ct7HnskUK4sdvyE3gAoR/FyadwUTLaBfYO+oYbq4SW+gxe4e64M&#10;Pn1u+cHu0rPcX3u0qf3aco0s+pqTP8xXHmmf4zvv/PjCuWVCcodCJeYuL9ai/UwWuSoTuzQS6y9G&#10;RCdpG5bd1J/2FvUF3ZIpZaLleHeqe3nP0vm9c/L+/I6uPTvn7B1K9Hp+kIybRgNDi3j7QiEB3F7L&#10;R+uu+rLpWGstYW5NfpoF5e6NMghtq6gKyQFItqhaL8VJlAfQyWHKRCEbo5D6ldhxtoRJk2G9hTW3&#10;cZ3OXnYKg3n8PoRbouWYpz5SV6vHHr+S577W7q2UcnxnB7Vyr38wUlLxhkCsuSs83vogKCvQN1Mu&#10;7N/z3zuf+Fi8dGDNwjXtLSv9+bpxXjIEfbsp7FCqkUShOrT70DPP7nw+5zQtWnXd8rU3t3asxg0r&#10;LshNU6iGwJQmC3SACEBg/FpNspWqhbJxmYMLInzZV8bSobu/U/3SV3IN0dy73tl8+SUYFWeLTtTr&#10;5HkmLrcSzpbTew/GP/uJ0jNPHnnru+a+8Y0+p1jxh4+LdRq3azKN1SgPUEK9J76dmBGNQuxLjHqP&#10;t1qnkw77LVb+//Iv/4JuOnYg9EpU2uihKBL87M/+LL2GcYb+q0GGPo4pBcgVypYZhIGXOJFeA6iJ&#10;H7XcfbFzVQkP4H/sCedf/64aiZV/+Xec9atc45bquKpnOq9xctJ+/0fOVz5fyOVDt97h3HyTEejg&#10;b7XsL3nRRs+GreoMp5yP/Uvu3u9F1m2pvu2nfKuY34xN2qku/NkPYcd17KR0Z4GsrxpI+4kuXYyV&#10;I9VMxcE1QTk18NW7Bv/jk4/v3vNU/+ATg8P5jo4BZPfx+GguOxWErf8g9dPhVJyc9FzZ6J9Mxprv&#10;EUMj5aT3olJJx2bqFdJVMoFaLK5godBz/9Vf/dVzzjkHJsyKTlQGS/cykdPnsZf/tV/7NcTcPAXd&#10;WanGk4yrwgTczqPhpRRiHjNPyWdJz0MFR+wYoVssstH5+nfX+yqBTcmBRhY2ioRbe14fSP1P//RP&#10;qOee6rb8ip+nVYetE8G1f/7nf+aLAIxYMOAFBh3ZCZWjiir58kEfbcybLbypAl/lVX/muT3xz3zy&#10;6Kc/cWTXjojjb3aDiUoxVjG6sJMPVdOGsE3Je0vO413zgxddlFw8HwjLIqYIJ8qcWEdDikYV81pf&#10;T3aGEPGp5lp/IB/jtjFYyIsmbKgYbh1oW7BnXueh1kKguG/Bwf0LD/dGDuOXQZ7GSVxEsdYLtmCH&#10;tgntSv1lQqANtWFSGrrJsy+kDELhki1yUgINey9peJxEHKzrWLMJwk7oRCfcRsAmxlVMyfGhUpiu&#10;HNq1v5QpLl64uLzoxRXdpFj2hJ/4Gr3RuJvztNIN+MLeKQ0h6ziNYYcuM52tnC4FGlA+P7j/3ucf&#10;+a9o7tDaRRu62lY7+cEXc6kf4qYIA5APRrfu/PZzex5wgh3LVr1z+do3J9sXlpxiGDbVRNfMs6yB&#10;DaWQiq3kTlFOXynIVeP21fxTLGSCX/tW+a6v5doS4be/zb3gIpoXUf1MGhSP/KTzl7PV0Rd2NH/6&#10;P5yd2503v8u5403QtSPEBWM9aFq1ceyHD070iLwR2ESE8HBqzSocgpPGivAgaf6lRgXvjJ4TukxM&#10;lCcXKjFuwMj87//9v5n7+MX5KxEKCA3DNHHFFVd84QtfkL2vHXKZHyE+fvd3f5deD8D913/9V3tp&#10;wlenm3uvPwthp9MdZjztGQNhXwUeCYwfMrN7RiQeiDV70Skh5gv7oMRgeCpOMV/Ol0OLliV98aGc&#10;c/TwAMLNUFPCbUo4YaLCJoNeNC7FKVA8KgUskEP7YzclOHbjXmTQTMlcYjaVSwGBS85grWV5Jsn9&#10;6Y08RcoAkHzoueMhS06eZVujHiv8qomcX9IrXCcH4FeeqLCxYqfkGhpFeJ2RmiD2nuAwigcI43x9&#10;BF37jgrQ8BPf1yaQgoQeRxl4OwqP/B37J/5Ur5kpGmzG++CxGdbrQgiXU+fCrIjDsJ9DQwvvBEJU&#10;XNUgq6WI30wJRDD22Bx2z3keWKujyZeM+A7tPfjCc/3l6pyA01iGoQ3hz5rZjBnWuuMe97o3XY8E&#10;4dARN9STbGhaszbW2hIMh2jEkXgCUb4YSn0jfSbOWCUBqQTYDQ40hDAyQitCEIkugNlpvOy0CO8u&#10;8zceckgSDrkETEqGk82VluRAIjwUDMVC5XnVdGvW11jhRqMD66kehE3cOvKKuDjI9TaroqADtVvx&#10;qVa3QdUrPYcJGgXSLhCWlcDBLqi4i/PkhqQSsQYfiy7gfUQTMIao9kBpPg+fxcSjLAU4fezOTI/k&#10;xrh8LRs3vnwrwiUi8AxWWQ3ifjYTdHO+QmTvdw9t/cITHYNOojXuD0V9UV8RBsWHY0fs3JAUT+Kf&#10;8hQ04FfDI8ZHcY8nJMpi3HUidC3PreY0dhPXANl8uTo8+EJv76OV0tG2RENjrKPsLxqTS+MhxKzM&#10;FAjTQ5WxSiCbd4fdBhPC0ZxtdgZK+57f++Vndu6rxjYv3/izKzbc3twyD82BUNX4djZLNeT4Dmsq&#10;I/sf7/STF9LIaAgea7hbYGUpW3Wf3+7ftc1EHVu/KTB/PtGaTLypiq/oMiaYwSEfrCaP9jjPPOH0&#10;HnbWn+ssX1PCQ2SZwEgmDJcJIGtiyJpgtSZYAo63mCfMzmPMgVvBnZ8vzANN1CTeSb/m5aWpYd56&#10;pnYWeNSo0Qz3vENt3bb9D//oj//6b/+WN/rjP/uzG26+ORaP5UuVu7/1LYKd9PT3L1i0+JxzzyFl&#10;ifJ5so1DR3v/12/9NjGsqfgbbrn1iiuv9CLtTlJCWFnzvZCSlZ19BzNPPWwUJjaf55/bCSImLtqJ&#10;0ICyHzUtYVzFzk678t6jnlUvrVJiK8/kQLSUFt5KX88cWwZK8/je/b5Zp1ozMl6d9SzsVLXAZMJc&#10;ZcSpzEhIbYmjXCrDMgV27t7z6ONbH39iuJQPLuwOzp9bjTd4gfkmUozKebpabhZoqinTsgGauBS5&#10;5557rrzySpah5GljEemhmqf5BbnClSJAAf9JlspJqRva4nGSPLkKLMbzCFoKMtOWFqDoVc3lgAP+&#10;RKJ61113QUq9973vvfDCC9XHhA9mpAGpisjQFnjevHkAWbFlttgz9ayTnY/93IKnqkzEYb/xG7+B&#10;OgGxu4j0DUCvfy+Jw6ZqJyCowSH/N74+/NF/3HX/g4SGXOKGYqUCIzVu9OzbmIlFfxC5ZVqKBIfj&#10;kUeD0Se7F3Tc/DoUCcwkGQwiloOcITcxl5LF27WEBlPxqeJcva3mWcJrkGYRqBTqFjA9OO7w3trz&#10;iVoqZgq5aCXeOtDa/Exjw45YIB44umpg79yDY82DBFOkz3lad6BH7uRefIjVFCEmdCs1HvWCegUD&#10;1b/OvFhNXjNT22YdJRZWenW0N1JyBtgKC4svOfoa6w0zTZtYBJ7uhYdKPZdCEyIS1DUrg3Dr/qwd&#10;Y47nK+ZBtIUwE+hA5MlPPvLoXd9dNadh8R2r5m5Z46yaUwni67sQwS2w3zyHYDsnu63O5v8yNVBF&#10;VdkJs/zYs/e7zz398UB27/q56xZ0nFuupM2kQO8wtKUZvQzqoj1UO5yGI2X/ER+qs+UI/ZAVy9ad&#10;h5/d+2AotmDJmhsWLb+2qXkVsJh7QZu43JhW/dPuwJCeiAYIW0jlI1//mvPNr5Rj8cq73xO8+EKD&#10;RT3/r0WjQlGCeTGk7NYXnE//Z2nr4/l3vC/+hrc6aPdO5U96WoWZwcTqnYwT1lnLww8/9g//8A9f&#10;+uIX8WnyK7/yy3/yJ3+KDTNp7r//wbe/7e2HDh7k+Kfe977f/u3fRtuVYYk/h4ZGP/PpT//Wb/92&#10;JpUKRSK/+7u/8wf/+/c1PE5lOA14Hys4Dz+e+uQ/h2LR0Pt/zdm42kSOYuab7ttJjUEDuEYbDT5a&#10;PEuLCQEpY45y1rBpxmrP06Ju4UC3TKBshHonyIJIfM99/llFgul+qUnTv2ohLE3J88Hp0SkmWJeJ&#10;UWzOlAv5w0f6enowXU7M7UrOne+P4hC+GihNIqgSDzetila7l4WW6CKcOX/0ox8l0AhKrgijac3o&#10;DKDDbq2nSUkyUZuSh7LJcYFoMykM2U3OSpSS7kch1aP4FWvL5hFmcR6BghERUPARTYwTbDxJoG5p&#10;dRyn9XbHJhb+UE+2sFjdXtuELv0KH3eyb7efW59eqwjGr7//+7//8z//c07+/u//PkIxSE1q0g58&#10;GrwmLRtqkz5f+Eiv828f3fPRj+zrOTon6C4olrKOM+7vSQhtHCpNV5HgYCz0RCi+deHSubfdjiIB&#10;CzU4mII/AJbSF5FaiwCiGolaphpqHYQliqBZA5HG6LLCMXs6sprmPR+v0pdlBjZmVUWnHKskWvpb&#10;Gp9MxraH/TF//+qhfQsOjTT010wr4ZepQw/OenZbL0LY+rqqnznUlrQhN6gnZW05LZUraYYMzigi&#10;ZHM9hGVpR4wfFAkIwoDKQwVPXxnIrypBy1gtBILIe6cQTGvc0GbxK3QRUdYKmId6st5h5/BXtz31&#10;zW/PTRYDy1PtWza0X36Bb/G8Mqs21yxGEDRHpnCadrIb8Gz+459ucgiLFrehQQ3/6k0H3uIRCbyf&#10;rxv39Wdig70t/qIbTfQM5nbsOrQ/77asWHPhirVXRsKLUEdjXVItQctxo2cdddzbdCFsuVrIVf3b&#10;dzuf/0Rx66O59/5s8xve7HGnft7rTNqoSdPNjb8uYD22ll/72tf++I//uKfn8JKlS//gf//B62+7&#10;DV0i5ruHHnwIBTPmI8gX5I1MhaicIaMEpXLy7/7u777+ja9HwhGkXu94xzuw3Ojs6jIAdirnCeVw&#10;tuQ89Njoxz7ihKP+n/9f/k2rY34Cj+GteZobQ40IF02jjEiaWzUQ6bzFoFa9QcBXjxIXO2GmY/Ll&#10;LkHbWQg7zW8yjeRnvSLBVO9qWp8FFUbMY0Jm808h6HfisUhrM1LXcENDIBiljUHRhoKGr5LZtZge&#10;/amD49/EeOlGqfHRQ6DxHn/8cQWYBfog6BQbqomZV1BiikxnUOcR7JAsWBjRdip1FX5tx9Dt/EkH&#10;Iwf1KCZ4kqFKj04SQnB8tUKOcl6lOv43evmU9k1VHsGO+o9ydkFYW3KKbdfivGNnZyfcOTZ51CRq&#10;vmxaVwgaaqk9aVPECgvL52gc5VB3sL90cG8uncPlVGMF8V7NQ+P4fYA8E50Fu/fphTZAkaCvubV5&#10;7dpoa7OZnI040o/sX42HL2K6grfpSRqaVfK6j6uQFt6oTctkh933Wh0sqo1cr3bIRdBx2BfBL2zk&#10;aDg44AZC/nxXMdOaSwXGhPxq/prVTk1fnATia7ZQM7atWsXT4kGbLlmwa0G5bcxc1RSiJR+WhXws&#10;jEKYDolCjmx2dOfwoYd3DD29c2zbzsFnXxjZtnfwuZ6hbQeOY99PmsFtB3qf2Tf6XP/Y80fy2w45&#10;2/oz2w6FB3sXJiuR8q6hgaOpUinR0uEmjRO/oq9S8lVCsyzsNKahk5HU+AahyQ8P7+47+pS/NNzZ&#10;0NEYnwORrsbktVHjA898KIz2I4PP7lj0/XvO++pXltzzg+STzxQODB8JduQ2n//eZasuDYfmlR1I&#10;OEO9Gmm8YWGnx/Z5Gqp0Am+B5CNYmLvjBZRcq8EQbqcD8+cJTEMQw98DmgK4HCj7Av0D/q1PBPqP&#10;+i+4yF2xEm2HrOMD87FOOmN2s2jDRwdRXaCP3VAw1tW+YM3qTW9+wzve+pZ3X3rxVUw4AT8KSYmu&#10;joXnb7745htve9Mb3nHNVTduPveiRBJXD1Sjm4i2rlqx/vprb3nn23/69te/+ZKLr+rummeWg8ZT&#10;wxRv6kuziug54n/0AR7tP+9Sf1c7zvuMXsK0GpP4Iw0vGsntnxqImKk1zostUhp+69fe+nOCUgHj&#10;5ATuoB4WzyoSTOszvUziVy2EFT6oTdZGv6q2oywD/0rkeBxbFvEsmS6Wc9ho4pbeyEk1ZdoJ9QRq&#10;We2eG9Xi2QCRDz30EH7ymVNREgADsSlaPXBWKTlgbYrSqnqUmr5maEHbCR1GhRSRJhyguKDM3GwY&#10;bylSF2eIdEKAWZ6IGgPageqo4nFP4O2OvcWuUMl2HN+8GAj0ldTkjBTvhDORCpSFU+h4wGoTuIHv&#10;yJtSk4oZY4HXVA9CTQ1gigyxuSkWDrYd2D96YH8q4Gsom+hc0tu2/5q5zY/P0WlC2EM+92iyqWH1&#10;6khzo0GKRk0vgPaJmhDZi2216yXbljQij//CX5iNVzIsK+3KMxbxAl57BfXWgWrdZkCvlomkS4DZ&#10;8NFQaMD4OyrOLWfb8plgSg5g6W/mQZ46AZOzouzq0cLT9U26/oyOx59V68XjfdkUuF5rVusxvQJp&#10;BGGlC0t3Q6nAhGDIuX2PHNz1rQcyzzwd2L+jvPu54u7tmcMH8gd2TrbvyB/YVXeeY7M7e7dW9u8u&#10;H3yhsP+5woHt1YG9Cf+B9uaj8fhwLjUwnMHwKBgLJgORhBsxyojuzLn+PeE2/Nq+cXIIa7RJpT9g&#10;eorRKWUtCY7acaTlC19Y/7m7tnz/oaandie2P982XEgu3LDkgi0XE62Pj4skD6G3UU7ztGyma3o9&#10;XQjracn7CWz7+I99Rw76N232rVxLv8PMyxhpnTk7S8QyoRdMk68WicFXyjU0xVesWrJk+cK58zsD&#10;QXPSrMz91VDE397ZvGBR96Il8xYs7sYDWKWKtWeWsSEadzu7Wxctm8/VuQs6G5pixuaMDCs4U6e2&#10;J3tfB/+F4YMHA4/cj06yu+Vi35xOAyQ1Xh3/pgHcKrlqGGGQZ0MfCUtozM6kyMcl5mioKGYBJlZm&#10;bdTzHnnkEZLt2bOHMYepFq8L+/btw9Iavwqo8EkWaidrO4hxMAthj/8bvXzKVy+ENYrz4/OfWd2a&#10;eZjfkOOC9dK5DCQTCkdorrkB1+8GsfaiNUtAb2fZE0Bg6hLayIq+gdqAoA9enYkYJCShQACysOEW&#10;UaccY1nFSc5IqKHyKE9LR1nYpJnbwm6eZaPP8wj6D/fydAA0v0htNm3apO5ULxl5hS1Jy1NVVD0u&#10;sfVQXyGv8Fmn8naRl1pjCFFhnMenoTIZmzjma6JOwKWXr0xc6QCyAJWRkJNM+oZHCnv3DfYPZYwg&#10;0sjWPVqnxljSPCvThbCjbuBg1d/b2AwLG29vZYINuEF/OGQsy8abYj1mnfA5XoomzexsaFeju2rw&#10;K1x9TaXVzA2m+sezYgIpBauhKMHBjoTCsLARtzCnmGrN5MPZGrEqXVhP1dagBW85YIGp1gb6oBbX&#10;1vc7y4XUj/vqBVbmYC/ZPstVmr0gLFGXgbCFcjGYDg49crDn/odbUweXxIfaAr0t7mDc7WnyHzl2&#10;b/QfGd+PNgWO2L3Lf6DROdroP9gY2pcI9jTEepuaD/kadzjOaMgtFfKF1MCoL1uJN7Q6LUmj4Tc5&#10;KX8qm/Br/FlTsbByWW36mnH7xmAPBxdw7ntww6fvXPTjnY0mtl44liomM6ML5y5ec9F5TjIRURxh&#10;fhm8adEIyab7gacNYU0fDPT1O08/4ezfU+5e6O+ezwrXNzgWGEufQftoKjCaCmZzbr6ENVwwnQ2P&#10;ZQIp9qybygZGx/BoGRxLucNjAV5naCTAVY7TGe7CTyCuycKDw0HSI5saGXM5ySXSDI24+UIgVwyO&#10;TPG+5WK4t9/Z9jwQ3wmFnS0X5efNwQAAWesJNnvNjJoccQSG8cPnP/95fEQyzs+ZM4chkdn5U5/6&#10;FF6AOI+ch1CUuE34f//v/2Hp+/DDD3/84x+/88478SAOYYTYkz8/+9nPMlMg/NR4aEc/PWUWwp7g&#10;dzrmtletLqyx/WSgkiGHN0kaJgiOsxgYyY4O5UaQKCV8Li4Lqv4QVqDYe7HYspjSzvo6mNYmxGOn&#10;ZwLr0SU+8YlP3HHHHe985zvlLQv0Q5cgpdhTlnf0HPCr3AVYzMp8DNgVzLVUky2bYC7nJfJWjHvo&#10;Q35JI8hFiNQPfehDLBb55ekqlRV5TOu9pkosv0sAC4E5SdhtvZ1dEHZCsSHLpaHBG2k1whCGshde&#10;bzFHuP322/Wy9e87oZZyFQyAcK9uVlBYtD/xTPHf/73nU5/Yl8nhdAwv5YieY7Xp0FA7JeyKp2XO&#10;dSgWfsSNbFu8Yvnb3966clkJ1gNRVwCrsJqdgZYWaif2eEIhTYvFotmQ+ggETIwAybwYelGQ5T/O&#10;qx8ZMtU0b18BH/TVeEt/K7qwiR3RYDI4vGHs0OKjfZEeUxueFRfNjAMjOIUaQX1wvFWo3apURt12&#10;fLPF45KVEmiFplbEjdKOkAqsOpocYnCSq5yn2TNz4MoHXdj58+fTHcLD4b2femz7Fz67NLJ32bxh&#10;xzlQ8ed4k0nbs1cqLX11vdZ+GSDKRSqJ0YIXg++JOkFcsh9yCg1OqGMs3z6c7aw2r0puvChx8Zbg&#10;qm7H6BTMbqetBqYy53JKOEXzDCQQu2HziKcJenDA9+W7z//zv+x87OAKJ4QZVcFJRxsilXf+TPAP&#10;fnesa05Sr4FrClwcEz6E4+mpERhLwmmac9HP/NXn9hY+/Unn618enrcovXZtuSm8cCx3Zq2NwqEg&#10;oUVMT8fzgRcV0HA0lH1cmIlsRyLBSDRMSqNIQe92XXOS6g/iIdsI3KlSOyvJU5j5k9ymmH9bGnN9&#10;IyMHDudeeHrOpnNDv/Qbo5tWNjnFgPEPMZ1NjJIdbSSA+tu//ds//dM/RZ7JqIIRC7q5ZIlNy8/9&#10;3M/h+xwjUdx+4UES12CMPNdffz23g26ZyklGYhLgix1ja4K6f/GLX2QG1wvajSf+4F7frDnXdD7U&#10;lGlPdM0yIw8/qZlIQktnwgzUMynRNM74xYTI4jtXLqQK2Uw5n/MXc4EXXbuLV7NQxtJUx3nAjKcZ&#10;mo0D6bbSuNU3rNyfvkG7V542sBDJYI/4NSOCtykH3VgvCLa4ULO7pnM2jut1D/hT44I4RYokzR6b&#10;/jhf6mWSAZcpsIlums8rYJLe8aR+21OQud5Cdu52qUC8WewMoPcee+wxYnkjMFJ9voxtXBC9FY/x&#10;ccqZUHjo3C2xq65fNHchlE4Ovzk17+i19xnXK5jO69EA+L4h3Fd51k1qVyLnlY2+nQ7qG7bXG2qb&#10;ofrHZxHT9sCv4w3YzErGZd04izCuSTuBRvVUZ81Mls1mclnTDBQ0S5OZVclQI6z/1Z82jaVppflw&#10;bE+0b6SuQZOTUI+343E8VM+1NwYQEgNXCI0UKIfjBSc2kA3tT4X2BoIjk+6uO+IGh9kDbi2BPzjC&#10;Xg3nyqFMNZJxwmMl/3DRP+oguYHDS2QcdyTpZrtD5dBA366HHt720OOjPcaJ3ux2JtbAuOsPTQ/G&#10;vZbhV6uRyNOJxp1JE1bPdXL8WV24OL1mLQ690DNQRwJROZIpv8S5xkl6SYTngUp3d3jTlvA5Wzob&#10;m+YPD8zpPRQaGg2eUXtPnzMAt2rI18hwKtg35O8d9I2MhfqHYFvdgeHAgZ7i8FiIBAcOlzhJ4v5h&#10;92i/MzQaGiLZcGAkFezprfQP+XivkTH/kb7qoaOk9PcN+kfS7lQve/Rgsrenw+dvXbk6vuWC4MKF&#10;+HD0li3T3DTycJNdS/OJsXsmCq5mz/7+fq4yoBGXAVUBJJkEHscWjSBEWLZAZPzZn/0ZVKvwK954&#10;3ve+93EGD+L4/yGBNJ1Mm/HGK5Xu7KJ1plmjpzr5q5aFfZmKRFWUBRZNVlqn4vl1ILRXv2aaLhoT&#10;ZKyXSrAaQ9zwmc98BtLuPe95DyyRXAJRANr90NAQky5FYiaWJp9cE8DIWrZJ1Ka8a9mIJoImliCk&#10;j/FSPJ3CQ8dySZ5Zn3766b/+679Gk4GV5dve9jbB3BNgYaeqB6kugF95HXkhtSxsPVKxt5/hvdeW&#10;Uwf1pdUxnwz/Ejjr5q1x9fALv/ALSKs1AlpxtlKqqo0PHc9fFUoluMPwVaP7dznfvvupv/tHZ/uO&#10;0YqzwO924wjAwUg+7JYyKdeJTYuF7UnEHwuGd6xctfKd72hatjiTyxNFoBqKV4ppAUcKJoxoh2kL&#10;DQVqtfHthEEFAfXu3MX3rSdBbf1kS9m4k8QjQcMTicQLkVBjeHj9mAlt4B60yNPLATeZBpqXTTSH&#10;Wn3a5ZmqiPT1T7Q91yJsC5dVsbRwOYVVhiB3RepSF+YYggRdArGwvlLOdzR2+DPPPf+l/1jZtrV7&#10;zraSux/tkLAiUByzTWUAXfUljMJ5phgifo7fLeLSnjdDMREbaNNSwo6vPZ2bfzC9vNJ8WeeyKyO/&#10;3q7FpJ5wbHM61SP9a+x5lWrWT7CranX37u9sfeo//bl9G+atX9R5LuuZcjWFipDR5a4kAhGMkHqH&#10;R3bcv+v5xx/f8sBjV+7vufnw4cjqtal3vCtz3VUdaKDOyDZdFrbiFlDALeR9qZHK0EAxNVop5DEk&#10;c8vBGgyakVKdvZkESoSWKASCpYamQGt7pKGJERTmqRiaZhg3jdsaCTnQYMhIAntKmCHOM2t/5CMf&#10;eeqpp/7oj/4IPcBf//VfRwTHsCOn7MzUjJxE0GVGoLPjteZXfuVXOMMUjF8/LCiY7iet5NnoXDPV&#10;9l69urBT19CLFNG4IqNtxJav0ux4AnhLOEbQgbkfQID0GZei6MKysCPslnQVrBcPWExS2gDx4jJl&#10;7CVuiaw05Qth2I0zwigkpsOwWJQVlzABlwDBPIjpnNC1lOHGG2+k78lKySLs429GE/CE/ZPcZF7D&#10;Q0VJyh2YZS4tkJ3AvR3/o09jymMhrDUYQj8EypyAEeAkrXl4a30pe5fXBvjTs5wznmeIuxPEbJ0o&#10;EHsOlYcG0mOjIb+vFSfk3iKd2sNfxvTMuUYCgcP+wGBra9vGDTjZgPPHUKwKLx+oNQ/bkjVM86eW&#10;HGpm6guc4UCrEaUR6qL8Vo/CtkDJBIgNQEjdSDoS7Y3gkQDj73RbdrQpnQ9lPAqYNmYWhF47MaZd&#10;LnbJ43rYYklVMOFXe8Y+WjVpt/o2INUCZa7Fp8Crfml+dARWGjLnKgYqbsodfProwHPPdEVSyWjK&#10;qRQITeQrxBzcfx6z+8rRSc+Xi3G3GvKjvuePOr6GgC/kj7iVQKlMfArO+XCR1p1ONx9Ox/1tC+es&#10;Xe3fED22o53AeHIaG//Z/Wj0Rj2PBCOje/t6n3IKwx0NHc2J7ko1Y+woq0G/L+IPusXy6J6e55/e&#10;8UQpWt6w5Y4lq6/PlXFT49x6R+iNb47P7y4F6JEzsU1bF9YY19ONiZnsSza4bW3Brm63e76/tdPt&#10;7Jrd3bndvs5ut6Mr1NLmJhqMN1gTwsgbaqb1uazCgx2dNIPDJaHzygiPJTTarkePHmX2BJ7ip0+q&#10;gFIPYLTZtWsX9BCmXXit+a3f+i3FxWXYVEyZqQqzZ58zG9pgWl9qqsQz0z9npCinLJN6LMUcqfnb&#10;MkMS3FtB5FTQbarzVpqp9ZymZxJrolWjF+bjfUU+8QuYoLewsEOHD7iJEwM2Og/EqghOwQ6gKhsp&#10;Ab5sXAW5kpL+Qx+D0OWSFBm5hQNusfSPoJUVakz3vaZKL2AkMKFfgSRhIG32y74KpnBejdAGP/VT&#10;P8WChLUBsbz5XlpOCJPZF1dtG/+Tnp2sCY/OnIpgPegsXem86e1zL7ykJZkoFcpp494bbVEyCU7P&#10;2eQxXcasdmgs+YJZAlmpul320CrUcmhFUsK29n8CtcK1ulHtR+e5BVyIfa5iwnGA34vBwSEOvHVL&#10;FXumsZTnC2NslNYp9xp6Stb75Vg5q3NpEyy2m7pefYNR67K/umRvtxWuNKpwQVvb7LPGlMx4lHd9&#10;kaiv3SkvDBSWhArL3eLiSfdAcfGke7i4yCkuDZRXOtklTqrLyTdVisFCsVxFOzYQdwqthZG2THlO&#10;Yt7y9k2Lw5uaZ/HrKRvPJ33QOJShSbgsd7wmZDxj+AkEWw34KvjtDZWckZ1Hn9t6cMfBTKl93vq1&#10;m9dtvqR1xXpn0bLCilXOvLlOKDpy+t6CgZTWbnR2g+FiKF5ADSYULSbjldmdGgjGCpFEKZoohyLM&#10;Pl4kFbNPG89oCrabRg/+xOHMBRdcQLPBcgu24txzz0X/lVUxxJCGIHsL/NSDDz7IxAd4RXNAgxVX&#10;5dRydjvZNTDtT36yC3Sy87fED03Ncjma/yZAWzvLvoQO+kl/kIlAqkCk/L/yIAFlYYJ6DgwsK1ZJ&#10;ByQDmCIGBZvyCyRg7hdDxl0GEGSzwhMAVsATJCsCC7qZfGGShmILR1oUwrHl0iyE/UnvcbzXBRpk&#10;ZCOMrqfXA5GT/U1PZf56u82bN1911VUcYLKKXqwdBz3a1UB5y6DLVYM3vHKEH5lSBc/3bunSK5xr&#10;rutctYqAO/2lUjpIhFqc4U9fyc5Q6ujoGdCG234DVkGhmbRZ52ipU8ORHmDVKkiLIrve0KJLv5IG&#10;WOVmUqql0bpYI2llRatj6+3to+FxkkcYAV6xODw0fLjnsEnwYppelmH93Dxo2id4l/wFWIWw1VzV&#10;VOobjDqmatL2SntsEa1dVun2eghrz4RwV2kYmmoxX8mOhZyxNie1oDq6qDI2d/J9tLsy2V4cneOM&#10;dDujC5yhedXhOZV0lz/XGq22R5yk3+nIZNqOjLVUW1cvueraOdee66wwa1S7YHu19oVT2e+m/yzP&#10;AY2cuuDiDPcfRiedduD6/BEH/YHA2L7+Z57a/cRQObx0420bNvxcNL4qkzMBSmNhZCfGesspTdM4&#10;aPqlnOoOg7hN10AQV2SF6Kui5pmrOhl0kWZ3UwMONsSYtqETBGVTrJSLaONPj4B9adXbTipGhglX&#10;es+QqbhQfMtb3kIsMcYrO7B447l5IG62NH4CcDXyWyHkBHw8c61jNqcXa+A1B2F5dXkesJBLzKgU&#10;T23IH2lhnwBVqVZLNxCza1GdHieNBWAE8BQ2S/wWf6rdC/uKQxLpBXpgU2KxX6TnT9ADzCsu6IhC&#10;JLK2fta3078OLEtKwcSBaX6dkU0ZkhV5Ws0/ccyvyo365JWRUL/uda+7+uqrsej693//dxbillDX&#10;W2ulZGqmFrvYMNOGrDUSdrSls/Fw/sKLGq68pqWrY6TqHKiW0wyHJzzkYf5vPAkYvQBWTfxrqFNx&#10;9nbZA6Llz3qak/KI3SeNlklsupEWpeaHWECejMGg/Onxr2PjcgCDkmtMv8/hoVxNjaV0I+lZhvX3&#10;1XYaLSfVhi28pjFb5tUCPjtJ1LdP25aUTMDXrjyPhbk2PVQbTFYJQXI5f2CseHgk2DPWdGik+eBI&#10;w7T2Q8PRA4PRg0ONR1IdQ9kFmdT8wsg8X3Glk5+bTbUMVzurc9c2brk4cv4mZ3FiNGp8dMxup7UG&#10;apFtTCxhz72xcYsBwijAv4aLldEXDj25df8zGV9wwdIrzjn3vfH4JU41nk45qaFKMWMUehj9PYch&#10;p2eTsgx6R378mfhifl/C7zT4ncYZGbRfBZngWttvvH5EfU6E0AkoEBlfzNPfREloxGboA4zqzHe/&#10;+124VQ4Y3xjxGHAYqeqjpmsaZWBk8OeWjo4OZgRGV5FEVj9h+iWavWN6NfCag7BM0rQzwCISAVRV&#10;+AWO4MpKbKJFnJbymV51jrddWjA5ozTDGk5wmelW6EHwTmSqWCi6DZM6Ezz9QdZdUi2lqJwXI2vY&#10;rH7DZ8F74d0D5Mqx9V0g/klotQaVvOhcekeQpVQLeK4w9HRf6mXSq97Ik6fwODq52LV6RDKDjzvt&#10;WdWAqc+HWvO73/1u5E3f+c53Pve5z8mzmIyiNCCqBorGsSy9DNYTmkDHptP5K6Uli50rro1vOr8Y&#10;cI+UygPEJWXZNN0XZAVhCNRSjUCl5qXPKqbTolLpDwhxWqpVyFUgUsoG+nZqdbQ06bTQ8DhDnrwd&#10;NoIYKGCmwNbZ2cXr08hpeaz+GhsaW1paSCATB1ojrYKCZXPZVNooyUjphabLL/kzMVgFA5VZrdeq&#10;MUhJV6yt3siqENT/WV/bx9aeDw/oQadpWducy9YnLtrobNxUWXNOccUG//rzJt/XneefbA9t2Oxb&#10;d25lzbmV1Rf6l16SCq/rG1rojKxMDc8/ku7Idy5vv+qy5GXnOp0uVjcT2KATHkym2xhm09saMIxr&#10;zaOicUZjaH3iAuAIPBHPFUee2vX4vU8/OpiPrNt02+bNb26ML0dB2iRDs5nelEOLxiifnNYIazQi&#10;b6wgBgrx0cs+7CGNSSQWhLO7MaM0tUFU4CprVEm5Tmhao29a4kBmKoxOGOxigb1hwwaYV64y4eLq&#10;1fIymkClLQB+3bp1K8eXXHIJ1iZWD2G2J56yGnjNmXPREGX8xMYkapVKLV9lHbVarUGxWce5ybcA&#10;Uz5sE2gASIqsn1ZODA8meKZ8ec4imfQEBBTwZAmfh88O+g930ZHoTjUQUCwK7wqCUGwpIJJGZC35&#10;KCvOS1YrFk1IBTE3GwACbyD4hBLNphIe5xu9fDKy4tGUypLKlAosO4EhU4PWyVPWuF/5g+pLa6k+&#10;xiktwVn88NZoSvGV8YCNO0CtPbQE1y8OVRGzcwdScZx7wwWV8JlKBMlKHMXXWCOx4Yo9hyv9R8Pl&#10;KmEYXdJPKzrXaNDt8btHGhpjy5b6EjF4WDBbmZg5JYNlrdReOi3SFrDQ0CJCvku9sopUDrTi4i1Y&#10;hrHGg2bAxbc2DBc6ujqWzFuyuGFx03Aj5lyxZDS6Oh5blYx0mGrR4hAsK4+tnl6NAamCyCqJ9AE4&#10;tpSqRd4qpJIpZb3ygCYPi1xF/0u/XDotfA46i8y5zFcI+mJtTc2L5nZvWZlYvSi+akVy9erm9asb&#10;1q6aZF+3smHdqmP35IaVDWuXR9esali1KTp3zdCQr2cfegntqXC40rW8+cKLk5dtcRZGChi2VcoR&#10;DPimGSXolbfV2Rzqa8AznTRE6vDwvt6jT/lKI12NXY2Jbnrbtn1PPrv/hXyoZdmaWzdtemtDbLmv&#10;YMKjomswOFQ4uIfIwcElK0vL1+B6YsYGq2mbc8n5l5wUK7IkSyODZtFveBGzvWaPPdstTF/r+pl8&#10;F06flBO7JPYUtEpUAlwQoNiKnwEW5NhyyX/Rm970Jstea3hnDv27v/s7yFrGHKwjpFpmh00NUFP1&#10;yllzrpkar15zTrWYnoF0+HgDeTDPSWovUbhk8VbIfmJspXqCJmA56eSA6B3gVOgrXIpK5i51Ak3G&#10;QA2BWmZ3WMzFixcz+wKJVB4t7FQYDsiNM/IiJE1zgC99TNnyK9qVPKW6AIoFQCMOxo8dXuskKJHe&#10;wrTa0FS9UTpDQhvgFTD6+eefT2fmwGI+gVcLO6b13FOc2JbTVrgtgK2BeiD+ve99j5GO5vSGN7zh&#10;937v99D611Vqg1/zFdxQvshn5UNDw0Y8t6hmsnTy/oqbKQfKT78Q/dePjN316XxvH2MyUbUaputU&#10;61E39NS8+V23vi4yr5sIj2WfW/KHS4WUBlM1Hj6QXVTUfwgRn6QUoy9SlgRymsGXlSQBCAsc5EBN&#10;2jS2qNse60gcbkh/YzRz/1i8NRa8JpralDvs7PXUY1BgMDiYX+84i3IBmWt9yCPUXNVZpMNjVWhU&#10;80LPbFLpsSrjUlaR1g0nFcLRxrrjJH/SI5Ba3HLLLSwqAM6Y72BVh7+HUNDJpwtA2mAAncgpWtYU&#10;XI7Pb3zclipukARHnG13Prf9K99aHI20bHTat6yJXH2us6xhjO9XccJw7egQxWv513ecs24Jd4p7&#10;3ww+rlTOuz48nTn79v1o69Mf92f3rp+7fl7Hpue2f/mZPduzkYa1F7xlxco3JkKLArIF4h9/6cln&#10;89/5SnL7VufmNzu33GEC0GKDOSPbdJ1q1aCYnk5jhR42MUJY/cZmpDxneya+SsZ4emGHpTa7N66a&#10;oWF6b2bBK7eh1foP//APTNaQrwzmF110EQa7iNpQ2Fu6dClBDTgvFKtFNQ4rb775Zlgn5twvfelL&#10;V155ZT2FwXBnLUOOLdOsU63pfaepU79qIayFffVYhJOARZxlEBqOxRPCUCY/mhrn66mdejsSoVuL&#10;dIUjrb72sRWrRqyFHUwq0IE00hkQMuAMDxWkYG4mmbCs8uQMzufWr19PbzGu6sNYFhjEKUmrpkA6&#10;jDx64O31nnvuIS6zkK6yJYHE2WKkhEt4OrGe7Wyql7JY4ViUdux71c++6sD2dhWbckJJ8mj8PP/V&#10;X/0VrqZmqo2eynyOZ92ihYTWISweiHHw+7//+wxzf/zHf/wzP/MzLFT0OSg21S6bgGM3TA8qRV+I&#10;PMqle+5J/dM/jnz7e6XRXNApdMQCuRand3H18Bb/rsvcR88N3NtVfi78Uu1Kb0Fjxu2Dzc33FkrP&#10;LlzUeM1VTYsXZPO5UtWtuOFCLqUy6FsLd0pkZtl96Q9Imq/WxUvRirTBQFhNG2kIqLkKGQcjbtLf&#10;2NTXdORzPX3fOdI6rzV5S0vlYt+Bym4T7SKThRExyDidxUkB4oB0znQBudFQ/A6p9KhzUUvyKEzO&#10;tsfZ5sqBeFYlsKBWIFsIW3QvZ2B/cXPDivH1r389HnCmbDzlyU3nKlOwp75y1heMFHJY4vn8aefB&#10;f/vBI5//3lXrLki+uXvuisXBeS14hi26wG7HD5HOU/HMNLudvhrIO8Poj/jLzpE9P97x/Mcrheda&#10;Y43BSvM9vQ81JVYuXXTTqmU3JxqM/6Oij6hrhUA1ztLNQNivhV94xnn9m5zb32Ag7DR9NE39wrgm&#10;QQxjeEPWVMVCLvzlu50v303ArcC73+NcdKHBXrTICgtbo7sd5J/Z7RTUQKFYCQX9h3t6v/rVrxJh&#10;64H77tuwadPf/M3fXH31FfTi++5/iGhbhw4cwNoar+of/OAHO9pbcL2NuGxoeAzy4h//8R8RazY0&#10;NXHw9re9eUJ7sX8qFKCh0sWgV50f/dD5yuedXN659U3O625kbVJwSqG8vxQmsOLMbRrhrQqvMrZy&#10;QguNLO1SP2UIFGkQ1q8wUo38qjrDKedj/5K793uRdVuqb/sp36rFaMedBt2b1xyEhbmkpRLxFcxx&#10;zTXXgBdlJa2PJ+JHgExAVoyRPqHlsSwaOLax2TSiJ/lVPGXoUjghxBNM5PUIWAJ9oUxS8jgWfGjh&#10;wJha2ahtatwo5okzFJv1IpFjEZsi2wWOM4tTHu4SeQbsYDpHUeHJJ59kRocZXb16tdqlbcR6qfq3&#10;sLhh0n40KcKTVB10QnnQl8AXCX7yeNbM9cRTl9NPhLCqOhqMVY3auXPnf/7nf/7FX/wFFDuOA5Eo&#10;Ufki1O0QcOwLMDYQfFWSyr17nLu/UfnUZw49dP/+oLsx5KTipcOLnZ5Lg4cuDTy2sfTDuZXtQc8V&#10;v5UuWgjb1xj/UbG8dcGihquvali8AHcDxapbDoSdck5QVTBRpbWaA9Z4CywuHQPxmlINl3Y4G4wm&#10;x7yOFLu1mqopJJTzDW5TY29T7xeODn2/v2Vua/zmxuIF1R7/PqOEUCyZYKy00izuEdL5HDOFeQqN&#10;RMZe/NLsJawgGTkLj6rTqTAqMOW3KFydVP2CX4rEMo9CUlTZYvIL7IaFpcET2uDlIOwUAWYJijRp&#10;azNaklU/VK7L4mPE+fGX7t33423XX3BF4/VzfB0NDj3PdYCufE+0nD1WbyanolPXAV4tTyo52Wop&#10;6padgf4Hn3zyowf3fp9Y4o2R7nTDspXLL1y57OpwdAkf1KDGAMFRs8Fq8tRB2AoWl+GvfB0IW2mM&#10;lN71ntDFFxDcBFX5UNlJE2vBV0pU3NkQBqeiLdLbUda/89N3fvhvP/zs1u3hSIAQ4n/+Z3/Os1H4&#10;euihBxnSn3xyK8uLtetX/fIv//LP/9z7uVQoFZG//emf/MkD9z/M2mPRovm/9Zu/+a53vYsxKBhw&#10;CUSMfW3AxVOMF/mtFuHeWBTqlTiDbu1Xv1jKF91b3wCERdmZQSNUxohwhl66nl2ekKVVdbCSWEtp&#10;WbZOsNXihHrwWkMjjm8Wws7Qt5oimwkso11MwBQCYWFh+ZC/+Zu/iVG5lPPqmVd9SG0iriwwrTXB&#10;cQ7y2Ier6ZAbyEAgBohDMGUWeddddx3SfBQGgK2W1JSFDRuiT2AuvyBd5NFwS2o3wh9s1oWCqFxw&#10;wEMPPUToL/5EzxVnpZrXmcLZ0FZEIQHmDK0JlHvQJeBl77jjDrG5ap3T+gCqT4vwLNLlobwyZQN/&#10;33nnnQQ1AYL//d//PboQ08r/DEn8EyFsPcRXD5eiCJEG77///iuuuOJDH/oQll6c9BRAa0ujY98O&#10;FVm3ir8CJiyHKXTXfudj/9n7Tx95dGxgdTRQaigPLnR6LgkevNJ9alPxgfnV7Z5LoHGjhZq/IINo&#10;hxPhe0uVpxcsTlx9ZXwRELZYqAaKAEIsHsYtmGsr7gAAdO1JREFU9wUKBWetgZcMv7gkXVVhQQAr&#10;bQbAyiZaVO+odZFwMK9mlA38lcZgS2Nv48jXhlP3jjR2NbnXRFAkOFjdRehzHhgMGN8aZeKno9tQ&#10;rviDpivJBYeUtmn5/AkpKwxNYvGs6j6UR4ysRBB2FafuQBo6l/QHVGx+5U6E8qNZzsoNGR9dyQ7T&#10;Ez/BFAoDU9k6miqXiRD1mnYOPr8v0zu6Yt16Z44Br8w8BFPiF7mzDyjCx3r1OuU4Q7rqyxcDGUAx&#10;63P9peHRR39434efePwrDbGW1csuWL3+N+bPWxGKdZjvidNVAxjxyZQO+U4yhMVHlh81AJ/Lg4m0&#10;lY989evOV75ebYgW3v2e8EVAWIZkJ1wShC3GneBL/JWeFXV+NhbSDFZ+32OPPoqeAJMvHBNz9PkX&#10;XOAhzSruWO6++2s4/2GAYp186aWXXXDB+VBcXHx+2zY8KmLowlDJmHPpZZcxC9fXgAnTjVBG40zN&#10;uvDF69+9x3/3l/KFYuR1d1RvvK4UoGlUwwSsnikIe+y30HDKyCkiQ4M5Y694sUnTT8pniRMh5Pgs&#10;hD25DX4qCAvS+uxnPwuEZUr+y7/8S/RXLCp9GQLSzqCCs+KNXv4FLHxBrPlP//RPwDtEErfddhv9&#10;BJdYCFIFDgQjyBCVGijVPXv20ItQJ6WpyfO8JKcSkoqaYtqmzQGFSb9t2zambXrdli1bpLqAEiqd&#10;DTk+qgikf+CBBxCLgLGAVji3I43A+iuvfdUDWfEKlJDyfOxjH8PDFJTwhz/84VcrC6sGwK9WKdIZ&#10;wJyOdRH1zEckQAsRtKHAXx4NF6ulkJFThspMXkEHdZPvfn/4Yx/d+fUvBXH80xYsL6z2nVt94ZrI&#10;M+dVHplTeN6R4LsOvGpsHIxH7ytXn164KHblFfHFCyE2C45bcIIRdDfr/K3S2AQ9ZaolVxh8OxqM&#10;9Fz5ldqAhjMt3khvdQykHStdAqNL7TpNoZbmvpbKPaXK46VIcyR7funoioFe9wCm3yivAmGNQMOo&#10;MOArmKisRq9AeJSSyOJQv9Jk0DLSao+JcNWwy1a/dpJSBOURbJXOAxVuISwCFnoZPm7oBcrn+Lep&#10;vhpwh35j8hm3gKY6gzEj9QVrlOjBJvCsCVDhZ0XChBScZWGPv9ZPSkpDmQfKvYOP3XPfvz33/P3L&#10;Fm24/OLXL5j7dj0Mrly6lB52LPmrxv3aSVQkGIewyCZ8grDfMBC2Meq8+z2+Cw1kwusAOvJoEMDC&#10;UrKTUiezmU6ogWKByBFeV/V6rQIp1m+cZBFOmmJ+POWklegpDZSLFeMJzUwP47ZldqlsP6hngve9&#10;+8tf/SLze+SWN1Rvuh5xAGuucMn4sJ6xzdJkGuo16R/LqtSfsTjH4l2bCeM2Y6nOmznijFEkmKby&#10;84xV72nLSKyqVAClomo8r3sbBK31UcCcKgRpJa0SaAq32QP9Wb+ZwdGTfiqZQAPwTkqxMj3hEmfk&#10;YAhbforBJfFPmptlzS1FWGWoiV/+BAQZARwS9SqN1CFExPKnXCPB1MpNvX55rl5ZiS04sOV/+feq&#10;/2aCRORDpcm7pxwdiNx9efR22r79DD3Y9mqqWuMC+AmxNbQfdQIPDR1ra3KqZxpU5wFSBrRyNRNw&#10;BtavDb31jSs3n9OESX26OGSAkesv+nHeXc5bxU1j0eHZg6FV5x3jMqrihKo+7IhcrHNrCjDGA6bZ&#10;1Aj54tbPq1xVUCoZQqmlCQVyIOaYloMgntUUatY4ykA4QHhklGHg8jmA+GfDlOHpp59hBSXtF27B&#10;mHf789v37Nm7bx+0xX5uZztw8EBv79HBIeNCC+ZV/joomOT+LLEkNGCz7gvUC4SzpS9rZoTxzXYH&#10;HsolwWIpJFh8rN5nR+0Z+ewYQItQYUYr+YsEpq0m3SEnW4Y0w01+EMLPNAXjjNT885obV2ekkmc0&#10;EyZa2g1rqda58y7avPndOH9dsOD1BluYzlPxY3aHyJfOBw3nvMKoeNMouGUPWGDSSkuVLMFOyqhC&#10;+kpw96jBmjWRLOtn95NfA2BTRZEwbh9MBIwXd/FHgFr0/jnvhjAd0+ALqEW6xBrITM1ShZIZGd5p&#10;DQjW0K6R2r6Czdlz1hZ0GeWgA8CU3pDB1Rldtgi2ql1aEVw9WtW4asocCPCmtgXX38VJm0zG4hqG&#10;p9HcT37SM6s0J/99ke8ZKaRmdzaJVjVfasq0f4qvko22kJkmxamId1t4TZ/ikyYQSBJ0ymmAPFsB&#10;LoVurSaDlPxEiVmRrizBDa3l/QqqCq0q3hKFJHNsidgkhDXSXk/sO0F8ICJNr68y28leB5Nux34a&#10;ix5IL/GEfdZUNkyn4Pue7EfoZW0/tweoXb7xjW+8/PLLAXz/8R//AeDT15+qPHQ8rKe46kX3NhTe&#10;nLbo5ZcmX//6rrlz0xnn8FgpW3YT5XBTNpAsBBsKvjh7nt0fz/lqO8dZJ8FvwRct+RA9Mgoah+xG&#10;zXY8bIFVP2U9o/htFIx2hfK0CHupu4AvEb4DPVEkRaEZkMorsGGliy4Kv9rQq37qqadAr/yPNSGQ&#10;FgjLs2jGeIfbtXsXORw8ZPwWg2iRsh08cPCwidhlYnqRP54xWCsqDLL37qYzSodhgh8uXbKbdGnU&#10;+FXntvVamC4UK1yrq/brHPsVPCpkkt1bIkyy80gmOu7wh1wnANNqgEfIKLwiAUQA6EkAvWUhV+Fj&#10;T3Y7nM3/J9WAQRh8sXi0a+3Kqy89/22L519WLcVLlZTjzzs+9D5Y0tfsHGBkT81WC3ureH0oFJQr&#10;oYg/GKbJcILCeADbwArjPGt2PwU1YNSh6cSwin4UgKAKqPZKsVyAKnfDyPUNZ17kP+MRETF8NVfM&#10;cSYQDvgQovkqoF6OlazkFPllLxNTbfxPVrwVFie4UmQqrhRKlUK5Sm6wE8TOwEENGgTcbFvf9LT7&#10;XqbRCmiK8xK6sLCn3vhHIIH5moHLMlCcEW6RzoBGVBFeQsZnFEX1qvULO2H20p/8MqNDJiGC5xhF&#10;WBQ3tdhisysMTYoW3lkGqB64vDxhqdy8Sa0MdECOD32FuiqmTmTCE7mdXwln5SELJMr0DyDAdQCl&#10;YkY3Q1kgAJyVtTWbRKU6Q+NDIQGgQD6kxwkXN3Z1dcEICt2SA9mSJ7oEQIcbbrgBKzHB3wn41bKw&#10;apr1f9Yf65VVCSKGtUTTW4BLwDqAG6TSPIvCnJpZ4dQ/xXbmepUMaoaapx7EUPL6qEbxZacqnqlF&#10;lOPM6IISPyA2Fqj6EnEnkXT7+48OHsiXM9WOgG9xtNRcHCIKTdaJ5vzJXCBpfusOxkKRvb7gkaaW&#10;wML5wcaEibWIjwPiLeaNByt5AID7FFNOgSkSDUPKo9bfhQdAzSbcSZtR4GKF5pKAQhwqBwoXR8CN&#10;kf6xcm+5K9/ZXm5L5VI7CrueG3t+xBk0q75CKYeVhHE7gOVKnuOhkZoJl/xqCW6qdVmcSkPSwk8r&#10;QLtZLXC7/hT8lRYvt2stpz95KQoJUpdf2JdBsZN+GsOevISLqfEyniM0j6rxlrHgWQoK9qiWCgii&#10;DevNZUZ845LAGAnNYthT3zHrn1g2AUi9WAZuKBKORyPJoD9aKgA4jG8qEyEAdW4fxBLUmueuynMI&#10;cKSvvOsFd6DXWbnGWbXaQ5MzJdBnpWPahFE1MVoMRXfb9spz20tBX2TNaqez3a2Ugtm8ky8GKsVA&#10;NYtmESWc3U96DWRzuJfxlgtl5mXEK5jqohoXyBdAndgPIA4ySkL8SZsxKcsujQXtP87jvxDEykmz&#10;lwjuhQNNHZvxADsIEpiPWPb2En8GAMI0SwaQp59ynn2aadRZtda3fBnDBdQ7Dk24c3qKT1P1MgZA&#10;qYTZsPOMtBIbik8FaTC2y7URswODv+RpXGKcl5YXo7xwLckscWBnvVzBefKx0v49bke3s26Tr63Z&#10;k0Gd8oFv2mY9p3dgOv6n27VCPR+jL4dTrX/+53/m/B/+4R9ipy/jKjsFSnlOZJsAn6ZYPdrmNtVC&#10;RF8abKcvTUtCFIt501133fW+973vl37plzij6EQwVVokySkmNNV9992H4uyaNWuuv/56EAYNy9qZ&#10;abWkksiREJACZPzoo4+SA3FBkGIDoeSFQLQu8zcpYc7++q//GlzF79vf/naao7C1zbleLmAR6qT1&#10;XE9Fi3OVnJcqorTAHXRhP/nJT6KAiN7tq1UX1kIiK5QRstfnBvzhUAzP2OBXfGzxHYWujt2QGfrK&#10;LvZcvkDOyDGJ6UQbDKMSGrvrC/u+9ImeZ/774PJy9uaWgTWphxdVDuUDeeuFwLRDb2blTC6Se6ha&#10;3TZ/TuzSc5oXtldKhNEqoXiAwoh0TKUSQyFFdoKtJbLX8povqGQMZ4p1LD0ToUy1ZMtrSiBFVpwJ&#10;RgLBQmRBfsHN8Rs3B87pTw/c7z50v+/hXOtIMpGMx+IEpjeDphsKB40dWDBiVGOFSgU0tTBTCA8e&#10;pBURt0gSQjIt/Q3Ir2NeSUBKWSHI4ExSC36RP8idAl8BFIveOU1xKrHXVHSHh2Qm2WBmMGqjiEYK&#10;4xl1yVOngwqlkQR69BkkTjDA6XypHHNnZio6/hFvNmV9DZScUb+JPur5da3kq0TfQuXch9F3LVyB&#10;x+Qbiy7zt6TDJ1UXFvt2Q7fJqVYplwl96avlL3210Luv+o53xs7bnGYmzpbCAKEgsLuYyAWzsx/0&#10;FNQAvdnOrRrcOMNgopOcYUhkSGFUZLBiVGRc0qAkxVCtw3WSMxq1RBYotwBw0byGx1xCujIGegv1&#10;++8d/uF3A/FEw1ve47zuJi7jczMMig7MqE4LiOLTn/40UjWiGqHqhj235mtU3YBA4NT3vOc92N4Q&#10;TZczTASI5hhF5SKJQov+wMyGsA4XXnihMLHpT9TSrDnXyW6d9chVzxL4ADvyUbE6op393//7f/ES&#10;ABbkkkzIJa83NMs4eNWxJlHlaelVj48xm9q6oIw4TuEDtXL4V6LVoSL5/ve//xd+4Rd4ioLFK0Ks&#10;ugETOTYo3/jGN1AuxCns7bffzhxPwbhKPvQfFUP2NIK8tDOaHVJd2hktjAkbFQXkwionhaE5cgDf&#10;jDc75L/AaMy5uKpeKomArRa92stD2PoqFQsr2MEvzwXC4qrsM5/5DF2CZ+Fh6mR/4pOR/1Qrk+N5&#10;FveyEXIQ7wSMHfjHBcqvWrWKe9W6VPOSzlgoPCFnX8GXHXT+49+f/djf3+fvC26Jh5c7O9vKu9wC&#10;U60BrkZ8BXwy6gKGO+iPBw5VDuUWVOZdsSa+aN4oGiW5ItqvR0aG+C5Sg+aJ0jqV/ynpvNJ+tNqW&#10;iyurBS61GYvLObDjslq1lmelaiZcSsxNL7yl4darmi8/OtrztbGv31u9v9yWQ2QVDqHqamAleNXT&#10;egU9GxtEEaVaH8pXl8QLmgMEYdWipJqi7qb2bKcNJeCk+FcRscBZhVOm2cMfC8LikeB4PtzLpDnh&#10;9jDV932F5Zm9/WTVAI5BTiaELZVzrj9C4UvGBp4Rwf/Yfc5XPtf/o6crLa2EvgtF4ywXnUIRY8AS&#10;+il+THtmt7O/Biz5NeFVdr8AhzFw/kW+N761Zf06HNMgNMDqoeoEGmfqpYGhIAqcPDK2M4pCqfzO&#10;7/wOmTMjYHCMthtDJciB4ZeJG/4CKTGjKJyX+Cn+5C7MIeD4sETHXpnZRC5mGX7dgHuGeCR41SoS&#10;1MPW+mNFq+I7MTnhjgARvJRF+FNQVYnt1KXJUmfs/KplVn229XBWuFAZ8gtFD6yBB928eTOKBLQY&#10;+ywpBrAx9VIM3G+RGH9YoFjOaCGo+V4yVokApD7IMTwuG7kRR4QGJ/sYW3K5iWU6J4gDFC+Iau3a&#10;tSqY/VX+9X1mSmjlJROUr0dgwjQ8iz5ArVK3rFl5Ft1jprriWZGP6kTUIOiQz83aF7AIG82n1Bfn&#10;RbQIfhl843Pzxs492Do65hzYPdibSqeKwYFSYrdv3l6nfa/TscfXts/HAb8d+5yOfaXkIZT7WhON&#10;S+eGmxoz6A+YUMRjxkGsR5MLN0v/RH4tOCMhEasOqQqwmgLFcpvSq50LU8pYQeCSYmvdYr4IJGTB&#10;nyw0rIquWhCaPzg28Gz62b2VfaPlIUY67hKbK9cHXps0EcKEPsWzKn8r67BUqz63qkut3TY5rQlt&#10;87NrKvVc8bvUv2RnLKJY1Nl+eopb0SyEPcUV/sofd1IVCYwCQdXQ9xUTSSHrR4MSwi0c8wfjXZ0B&#10;tMYYreOxckOyavZEtTEWakj4Z/ezvQaSCScZn2Sft8hZvqq8+bz4qtWBWNQTv1dBh9EZU1zxeGIG&#10;WMgUQALDIGqTMKkMwgz4BGIAEgBMOYPMiqkKd5AIcpmqUDtkiMYtPdgXz0hSRQMm4eCFSYRiio7h&#10;YFaR4JWPOS+XQz1lWI81ma0nsLAQNoJ0EtPbuVPzooWbSmMfyecUZJkwR9rnanrmF1RH2DoC0EHB&#10;4hsZJCFfB/KrxRKHFgPWwXwbChPSFDD6zne+E7YMOCt5rlAIj9YUzi8wkV/4f0Kbcjvul4lFpNmd&#10;9Jo+USrgRpQNZoqFrce7gjVs8pCA9AEwhKsy6hYWlsjRr1a/sFO1OYE89W1GBPy1scxF+RhlFWLP&#10;clIfUd/IUuDH5lb2DVecJED3R98o/uNffO/xB46EnM6gEy2YwJJ8V+PAACTpMf8YyeM/62g5tLN7&#10;1cB5V7R2zAmNDPemh/sy6cFs3oBFMb6S2kvarhZCq7MhBqSvYvLzcLbamOAm5ZT5l0hQ27qAifGG&#10;oD8X7h5bcHPi5gsj5+/v2/vV0a/d69w/GOxFxuSBScOtgpnhRj0vsxGtxERLcElFkhUXWFPre0sA&#10;68BiWR3bauSAt1OxJTwRzUy/wEaNjkOnJsDsCTjVmvBF6rv8tAasWQg7reo6/YlPMgvr6b8aCBtw&#10;8xVnzNPTbR4dgnEFEzhFjAPN8G5cjnr28WhNzqB7pdNfu7MlmFADeHwLhpymFuN8Dw0k7CLQnzX+&#10;+WaIfAdgyKga9vTnf/7nGeT/x//4Hzi7ZMxEpRAv9QCGD3zgA0zc2OwiAQbLomOGXPqP/uiPGGyh&#10;bAmxy8gPwMVsl6EVBPySVzhjnGq91llYnKeKhdVkWc8v6lgzruCa8IfIHksO1QM7+42Fd+tZWAh5&#10;dErOO+88q2dDGgmXyZBZnEaGygEtBrUV2hOTsZgqbdKzke6gQhBxTMtj4ykYwoOWLKwUEJf3LlZg&#10;M8LC8vp6U72ahRqSO1MqiD1YWF5BLOyr2JxrquFYAnfqh3GB+se0n9UL34I1CcsJsKDajBrSVOwg&#10;dgKlSjEciMRDgd6D2d37q4cz3T2+Jelq96jTPex0jzidI07bqNM55sxNOfOHnEDWzUaaU+2dGBgV&#10;RocHxlIjY7nRXNosk9RyaGY8ji9FU4d8ZRWOKzc5KBB+Fd7SEk6tXQBRryO8KL1tyZKg2Lvnds5t&#10;n7couWRZcFlntSNXzh7wHzjgO1gIGp9ZXm4mjJzntyuZiCcM+vaWPVK0laMPq5AtjfMJq0Tloyan&#10;taIQtt3UPdXapSDO40DDvBSPQIWDD3G65s5ZCHu6av6En3tSWVjPoYXxG4xTeM+3sNGkDkdDkdBI&#10;IlZsSpQxxWyIlRPRSjJWaYC3S5Rn91dDDcTLycn2xsZiIi6vieVSoRjwhwxD75kVzsimkZwxFjtv&#10;7HC0qmc8hMJDrfHiiy9G2w2ajDTM15jfMHhiywt+RWzLbPXnf/7nSIMZ7RnqUcciTBIZWuGzDs4Q&#10;FnaGKmxGav2UZGLnRT2NadUSLTq2NKqFsHb6FIhkYpYptyBvfT7CuBPOTMC49hHcTobWL6ZY+nrm&#10;TIoBNB2LYuWTizYH5KUMFkxbuGyJK83rU+GkE6hpwYhj325cTHwCWb6qbqnHW1Q+YwSa8nypb3/7&#10;24TSgPLk21nNEKsXf2wVhCtNkUoEIrQtUjl3WWRFFx5fx6oVoCRmIOj7B8v+cCnQUPA35n2xAvbU&#10;gQTtiHCypfRwdngwNTw6lkqNZdPyBKzmBFIE1QFeER6xwZczkCk4FgksELQIW/yrPW81WLSMIRns&#10;KWTn6tVrNm7c0NnZRcPg7VpZtbS2EfOVGwV/aaKMht3d3fPmz4ObZ23GgCjjVhVJYbpkG0vx5LPW&#10;umazUNUq0VqkSzF4qIJ9qIOotFpbaol1wgTqq6pdzr7MmVIDVRNvlMkBm/RqwqnGsQSknQaqjf5K&#10;0imjCRt1CpFqPuSU2IN4bJvdXw01UAk5k+4lfAHjBZiVPeYBDImec1h3xpxqafRjeAcqwJ0xTkKi&#10;gVAxU+HPd7/73QAJ5gjSWPHXvffeiy8dziBBRXOAEZVRXcO4pIsMvzLgnkFc8cp752sOwtYDynrw&#10;auGsPSkIq7lQNI+dMpWJ3SZMlmKbpDVoJbAWGVtALEqJxqFspSLJSWtVJubVkk+cl1G53NFbgEth&#10;hDlUVIs1VbxX3kSUg/CNRef2cfVrgBl83EwV+1TmI3pVTwTOIalBfwhwRoDfH/3oR5zUQMAHtWLx&#10;SYpXwucKjn+qocpId2hwWejwkuru5c6+aPBgODBgpkD+p9e6BbzKIoVkrgv68oFqqlIcLWZTBTxW&#10;GRcDYwKvYk8BiyzBYV4Br2IoOSmUqfLwcdWc1AjZhBrZOKbYYFbR/1oaiZ01zmXb2oDpxmgLJ26J&#10;RHNLM1J9LqlBchIIizR/2dJl69atQxUbZhS5B1iW82BZcqNgoGrjTfbgQflwETZVv5AKL61dm1TA&#10;NYCqqut7kzqC+p0KcCq//uyzZmvg5WrAGKTXYmM4yEucqL9KzGVYWc+3BX7YuIpfPUaImjP8nOOf&#10;3c/+GgjknUl3f9wXiDtY+Blfa6BXhmIcd+GXYGY2xkBGSPFiqFTJNAUNN35xi0QEe67KWkbDNX8i&#10;rZVqFjZCjKsiAiyvIR8F+nMWws7MRzqxXOph1gTIpW8mIKjN/jkpYrPJ1A606S5Z0ljnl3qQTWNL&#10;TmLBXDbhCcEF+TzSpjNyhCQMYc/wp55o87fM64yzUPVwXyJgGeXoXWYZLyvjpjbEIwLU3vzmN2Np&#10;h5UevsZwf6a60ud+mdZrFF0Jp17Nhgs9C92ec+M965wXGn37ktW+WCWPSbMxXK0WHbxH4gPWh3/2&#10;Ur6SzxULuWKJCIc0KadUs1DkSwFo5c9Vrv5EzVr8J1NCJEoKMysXxRYm0ibV3tTkpLdKYyMfcOf2&#10;F7bv3LGTnEGLtARoXR5RLEl1u8aJRsJGbqAwClQIASBY37MhnMKHMYItcuZe2Zah2yDVWy3q9EQF&#10;v2XzFGpjMn8U+ao+pbLxp7QUyIG3syPviY0Ss3fN1sAM1wArTmYBkW3jxAIetvBhY2ITg1tZmqLc&#10;boM5OYCP2f3srwGMtCbbcSWNN74SQydNgNm/WGYoN4H+ZmhjVBSiYDCEL9CQziiKWyTYBEELrmqp&#10;z2jJCIwSIGcw5ML3lkUgGmMlEBOEJR+JE8+Q7TXKwlrweuyBMKjFr1qOiM2SAp+9anFbPRQWBVvP&#10;BilZPVupNJYuUjNSzlriSGSvG2l8zNmavDkWYNUEL/8DbJastbL+n4iTptv+LNFbj18FF47Fr69B&#10;RGtxoQfgcIJd5Bf8imsnBg6cm9x9992gPbWEl1EkwC1gGm+tuMn3oxM73B7MLI1nO519zaXhxkra&#10;kzj6DGUDWVuqBDERCbg5nz9N6GAAXMl4JqVLB/G85Y1QFIZvBOL0ogwYGZAgrDC0lLAZ4OCMEffP&#10;mTMH/Sf+BDjK5bUAolVKkVkY7wVShDd97NFHH3roof379mXSxj8X3o4P7D9glWtrHcdr5jyXG8Gy&#10;HR0daBRAxLKBYhkuOUMZKAx52qjO3CIW1rrKEn61vKz6goWwchBLxWrRKFGGNAqm285n08/WwMmp&#10;AfojnY6ACkUoN4zHKkRpcgoEhar68Y5H9KZCyaEHZ8tOtsIvtj2z+6u4Bpx8JZCvBPOEtvEFqgE3&#10;5AO/lmbMho8hVyMk4yr2WChrMeZjinPttdeqeQshaOXPn1/+8pfxm8QBac455xwOZCMhOkbgVSO5&#10;Jo6T00dOJNfXHISVGFRAUGCUA84Inlr5o2VGrdUzN5JGPNYEjrMeLwrS6cNbJUKtYNj0ILWD+mUQ&#10;t9QTqNJQlLhW4ZTISpBXEzNTuMXB0gVU+QWPdBe/UpZV+1NuHAtbWGmsCOAJSFR/6pIwq6qLAwmg&#10;BQ500r6aHlEP6E+kSZ6d96jaVb3UthSMYBlx8UvgCRjKb33rWwA+PpOlD1VXqkPbFJ1KodEfDFXx&#10;re2POYWF2ec3p799U+Cb5zv97c7ejLMn7RYrxKOsEuI9XOTzltPhkhOrxqL+qBsoV/0Fnh1JdocJ&#10;JWCsm/lYcLO4myTcAagajAvIowHje9IXiYYQzjc1N3TN6ejsBMV2dXTg2hraMxkK8zq0JZZSVfLh&#10;T7QMvDm44vOzoiv0HB3Yf2jv7kPP9fYfNGG+y24BIrg6Ui6ZODde+zIRx1mdUQ94g/X7gpgsRCOJ&#10;1paOeXMXLloIEbtk4YIl8+Z38/S29paGhgQBsIZHBvv6jw4Zp8nD2Qy+cINhzLSixEpo4N6ga9wa&#10;qO3JqBHphBjZACxWxUcx2VEQ5pgojzgvPDtb02ypT3kNeDG6mA2MwN/jSjVgz1g5jLgYtQEaJAMy&#10;0lhYMTpFyARz80IS08lcJ+I60QA6BubX+CyY3V+tNRB0wiEnEjLfmiZBYHAT5Ham3BFoxpeMFO7g&#10;+9//vqRbuM0S+hTPIqpFCAGbDdm140jLYh7OyBRYvUCmCDPWI2Yoo9cchFW9WXxWj8ZslQqWaaYU&#10;ttCxvrqwo8UfFrRZYlVElxAkdwl6WrQnXGtGRw8dMgHXE11WHi06VlysyqBL3GtFvcrKsrbkWV8q&#10;W1pBK8sf29fUI5StnqXHKR9bEgkR6hGtBfqqE92lBBPA/Qy10rM4G7hGXKRdcskluEvDzRb+YvXp&#10;qS4tmbTw0Ifw1jaeapRRnCP+bDFULcT8xaZgaVmgf4HT1+70RSoDoSoWH4wrAEdiDqFDZyofS2eP&#10;uaQ5GZVWY/xsQsIYQ2jzHyoHZcP0B71YA5CazU3N7W3t7R2d/La2oNTaDhfLb0trK+G1iE1As9Bn&#10;9cLKeK1R9nwes+kNZ8y7AXPSNBjvsplzjXsYLqLOivYsMn/4UC8gK+SogcKcSSRj4GYCwbBjAYZB&#10;GLsXlcOfSqXxl3Ck58jY2Eg6M4aXW+6NRMOg6ta25vaONquzW99oTecyxTT/U6ce8QvLNUvBnsUd&#10;Z7boszUwWwMnXANMJXKqhXrA3r17+RMlLjzTWwJFEjnhV8wkcJ7DGTwP4J0A1Av8ZTCVKu0Zvr0W&#10;IawgnQhRkZf6SBYv1kMxHQvU6kaRkdxev3FGklAEqVZWqwQWfXKvcJ64TA70RBXDLow4sIy9oCcZ&#10;irvlkmZuKdoKPipDYQ1LmlpdVQvBhUpVBuHUCZuFv/ZNbbVwSTnbV7aZqE5ULVPlfIb3gRkp3jja&#10;m/gvo8Bll12GOgGDBUQsVp+0EGlqam2gpa1tkwgFiDprMCPEZiUfKaebnFRbIL3Jf2C9e2Cxs7+5&#10;cjBYHQr6iq4XH9O4mvQ2fEqCX4GnZt1svqWBuOabqOV6sNiAUcifEORroqmpGcDK1traxnEyiaeL&#10;phYAbEsrB/inAuxqLePd6DUZLwed5EEy/2IFJGhrXsUPd1uBtQ2GsA8jykA4GrNqqxU3iAJMIBQB&#10;xQZBsVCoiWSUR3e0t8/p6qIYsWjUqABnsmNjqYGB3sHBfhyEFUswAb54Igo93N4O6m1F1QGdhAlq&#10;uybIq96StQHCg/E3n5GPO5vJbA3M1sBsDZxFNSCois9XnLUT8pNjdLcIe86BCDgSCOPidvMTn/gE&#10;BhscwyPIEaFUFs+K933NQVj7YQRh661bdEkos55N5Lied9SfYEQbTZ4DHSvcvGArCfhTInjJ+mkW&#10;cl0p3Va507LafpwXD0cymhGNidkaWowDksmXlmxuuMqfChMqbC2lRs6QG5sMv8Tvqi0K8gpoCrKL&#10;G9ZmqWgLXpVMUFv6hUp2LMmqkyrG7DZpDfD5brjhBrwTYO2EUiyaSfUrItW5x78aYz5jqeUNHX7k&#10;+NVCqJyKlYebqsPLqvtXu4eWhw53OD3h6mAVLTrDs3oSKA+i0sbEvyoOFh9NuyfKN/jSu0rIeL9r&#10;DLSMgw3jYwNEyUkfDc98W46jUdoPitdoWmMsCDbFfwKEsYcKPaqTM57PVyBsOIjUHgjrY1lldm7n&#10;HK0PzVUUA5pbaMMt/DY2NTQ1NzY0Alpj0MSwtx5zW+tYni6PuZ1fQ6MSizOX96JzD4+NjmSzaVoi&#10;N8DFYk7W2dHV3tYB1KY3AMQpRsDTWJB3DxeNBWl01PbZJjlbA7M1MFsDr7kakNCVyEcEG7LCXtgT&#10;wRtVB+MkuAU1g4985COCvExDeJAVBWv1B87wunvNQVj7PQxb46E04TNLItbTaAZJjDOXIiD1+XUv&#10;mwhURdQUEBQWYVPOYknBshL6yx5FQFZqfDLMEq6VNJk/AanQY8ah5rx52HFjZyNrG2xfZEJuDW5I&#10;L9GqtXSRQwPrBUkPBbNYvla+5S3sFsWrGlDJRevWA/R6O7Z6NlcpuVfoX5csL3uGN/1TWTycSQFh&#10;+ZqMKV/72tfAsqptqSvZZuOx8p72aI3/rARK2WBhNFwcaS4fmec/ujx0dJF7pMkZCGC+hWaq34W2&#10;rCWuaYN44gVv+STnWVYOQEtQY1PbkJKTRjS7mCErwVu50OIWtXANah5KrAU6JlVNYwHo6RlaS88F&#10;3QFiGaCl0Nbe0dU1Z+5cXnr+3O658+bOa2ttj0VZpwXKpTKlS6cyqA1IXKAexNNFSHtLRIQPqJ6z&#10;JjRvwp8oKtB76Dle50nEYxh4xTkDNsf/Qc1hMwhaBRwPs3cqv/Lss2ZrYLYGZmvgTKgBaRhCeBHa&#10;AAst/GQRtZ6RltFVeoyagEgDlsBHATMU2m7ESMIHohWcie06w7fXYnQu2HXiSPE5MRhHQUQwQjhA&#10;Wz0asxB2QhoPbRj0IIhgMZyWL4IF8oHFsoa4w0899ZRCau3YsYMCPD++EVcWn8Noq6Cz8thjj8Hq&#10;y+6bA7y4EXyLS6TBayY24PzJAWGfoP25Cz9NZAPvS85wVsqWu7jEU5QGZ288navXXXcdjdhyq4JN&#10;9QSqlWVbbQRLu9Yv3QS5hPhFo3FAgVnhwS+i6/majc41VVfXIphvhEcCvgXuqPgQ6MhqKFGDsate&#10;Fkc4PwcWVtNj+We3Fp98yu3tDVZLWG95jmCDuWokW47nnVjOR4wDaNgxn/9QY2PvvLm+eMyHLCBf&#10;zBXKKJEWSqyqagowxpes4U5dvLcax1jQ+oaqN0QsXL1hUvmXYmD/BB711EnLRTIoGp9cFb6wp6jg&#10;oV7RpcYHUKDsayw2rAivnu8uyuQzu8o7Dvj25EMVcCpODrrnzCWgwfz5C1mI4VMrHk+SC/EWiAg2&#10;OpoaGhwZHBgaHoZk9RwRZHM8lJytU7lIOAZITSQbkokGDugTQZd4IgFeyurh2NUm8FmvYmjlUIjo&#10;DhDQy1esoCnOmGPkGRrIZxd4M1SRM50NWjeOc6SvvOuFwGCfs3KNs2q1dNJfuyzPTFfxbH6nrgaY&#10;mhlqmGUIDItvx1tvvRV9Nogwi3CYuGXuAlmGjizBDt70pjddccUVeDyU6YsQzstwsWdIdK7XHISF&#10;miIEBWAL5EoIJb6xIKymFksi6kC0qL1qMa6dhzSJ1kM9nRHC417gC94uUUbhiXi5B4zef//9eK/A&#10;uIcNzAruBGUCRjkGfZIYD22gT/7k/JNPPgnaZqPM/JIMpPvwww+DhPgTFWzwkG4BInOSS6Qhfw7Y&#10;yIHjXbt2gVeuv/56VlpqmlYfoJ43VcnF21ku2b6yZamFeu2mTikIqwCzaDtgg/9aCzCrNcyxmxoS&#10;GxqcbCxC+OI4KFixYgWOUa1yvdLQWlw/gNG0vEpqLLft2dJTWwP9/Yj/o5V8wEeQdZ4QLlYS2Woi&#10;4/PnfTiJLfkDPU3NffO6HSAsnGYFbzwBLL082bqnbSt1VRAz6q2G8jc0ponuxp9G1wQFVcNbGs3X&#10;cQNBc5t3lw/G1KjlwtF7xfIk9MZwy+ielqoNpYaV4VXzA4vSBsK+sN+3txpzm5paDH6dj8+sBcj9&#10;m5tbAbUIJ0ZGxgYHhoeGRkZHUhwDZE0EsVyWxkYBKBWIkyoyJmadnXPn4ji2u7NjTmtLezLRCKKF&#10;REbTgEUTSjF4WPA8KpqQjKbbQg97+gm8LGXjATTjWQh76ibMV8GTZiHsq+Ajzr7CeA1IlsV63rN2&#10;MPYDcCiCrUoilo0RE4EbAl4SMHEzMWhKEk54eV2CMwTCvuaWmBZqWBha08iri0hpiVh9S0FYnbS3&#10;18NW0ZZWYdQK1hGPynaHKRlfa+gPYPqHuyBoJzaYUTa41QMHDoAyga2AURoNJBMnFQWU8JsKZM/G&#10;AX9CrMLCipoFE5M5WIRLcizPJj/2CtpJJlqKrV69GiUENVzLH1uMbs3CpBqh8nPVGhtZKlp1ZXUq&#10;BNN1VaBWOHh2JLE1QGWqfqi0DRs2sNhdvnw56kdoFBCNWusf265MShzvGCcDDqquVRM/FhzpAtH8&#10;Tj5WHmwr9S6o9i0KDM3xDTU6w5HKsNc6ZclkNrUHdKIbUJ82FCbuqIy0HaoVwApcNXZO4+1ZJvze&#10;kkvqs5gYGnVYbkGDtb2jnTbDxtinZpmH4S0aS38GN+8ry5TM6xdmNwcNSUJ0cSMuZrvbWrm3CeUF&#10;hFd46UinsiMjKX7RC2ChVK1Q2hD63R0dnTiLXbZs+cpVq9auW7dxw8ZzNp1z3pYLzjlny5o16xct&#10;XNLW1hmNJkjs99zEgXc9DxoiEYySL68GfjW4v+opRUi8YFaSs01xti/O1sBsDbzmaoDhWgRGvWqf&#10;5H5S2ZJemVn/j0/fHNv0Z9Ek/qJfz1fZR7bQ076XMCjwjlBJ//Zv/wba+/Vf//WrrroKNKnPaSlJ&#10;zY0yFReYE+wz8+e4Uqk4M4E5XRWolbd/gVoBO4FLEKplZ5WM8wBTYKsHHSpAT1hYWFWUX7EchJHy&#10;BL5JheAivSAv2JRfCsZVECrYlyJh8A4wIpnMtrgqrDlOqvnB0KBYsKw8wKvVqvxqzXbtJfsz1YAE&#10;3BbiS3uGq4I7ulH6vpSTkn/qU5/6yle+gvLjhz70IR53NraoGe+6+gqqbQ7gyz/60Y/+3u/9Hkua&#10;X/zFX3zjG9+I3rMqVpy96wsU8XSN/HL/gd4vfHno059JPvNEez7n+fEP5UOJYbd9l7PwgcKGe4qb&#10;tzrL+py5gdCDC1dvvfCSUGdHIjdaNK6ynXIKlIiXDM++UBvyB75aNARCNaaEKBREI1Gjlp1ADzsK&#10;lMWKC1NAGj5wlJvxrmGicPX002VQhhkYHMBXABjRs/FyiqFBN5VYmFp6U/SqSxMbB/JHfuh/5IWu&#10;ntiSBtRely1daqLIest60DMtJGt0W3PptAmyQDG8ejY/gWoF7Va8E2BChvstdFljUfRpURyoAFKr&#10;OP4mwoOn0Ov57QoUS75Mtmj8fuTydDiumhaPd8M4GrVl7m5INOzY/uzRo/tuvfWaBYu6YWhfSTs8&#10;4fYw1fjzSgoze+9JrIEi4gxn6zbni59xeg5n3/iO6DXXZl3ngL+8bPKHmrigs9tsDbxGa6Ds7syW&#10;l33u487Xvlhdu9H3jvdV1yyrOjk8IJ7qCnnNQVgwxJ133gmEBUECYVH+4AD0oLBDwm01emccw1kI&#10;K1wrYMpJqwkqTl78pRXES0mUrOQZAKmxndXAo4pZr5hGpGQORskV0T8MK77Z0HDgF5wBvQ8I4FmA&#10;YJGywFYZh3ESyIuKAiVH2eVd73qXnA8IUgtbC3MLp8oQR6USYBJvqrWXICybTWCJZ70v94pk1cta&#10;4xupYQjCYvz41a9+FUbtwx/+8MqVK091W56J550wZJnq4Wongv46/s53vvOXf/mX99xzD4FS/uAP&#10;/gAVJU6+KLIpV6eAsOA50G04E2w6FFj0WHXDPflNT5bn73c6y+7TC1b3XHo1tlNt2bG8r1IK+suZ&#10;YoZvRFOheY+OGm4+nU6Z9VW5jKWWcV7h+a/AjQVroQjo1TMorJl5wflWzWKdj9vXN2jaHsKDwQEO&#10;DBHrhZAtB7KxYuOi7KIrnS2b3WUZ3+jzcw4NrClGliTRIcHRK24IAKKsjTzfXhWIfXQSzH/j9o7U&#10;CbUdi3p4NRrBXwIrJrQeQkFfMIQHWVOj1BwrQbCp7C3NIq3oQ90XDVqDgyvGa5hpjSaaVwhEa4Bw&#10;OLhjx9N9vbtuet1lS5Z0e1E6T3w74fYwC2FPvNJPy52oj/ty27bHvvQZ/3PP5C6/On7jzU407MUi&#10;mHSbRbCn5TPNPvTMqIFq2ek96nz5c86PHyheeBkQNrdyUd4pNwEmTnEBX3MQFiAIhMXJPFP7r/3a&#10;rwEgmN2ZGqUFIj5SQFa/Fl6IjhUvW2+pZ/GrWC451SKlUCab4mSSlfUXSxqrUSByjmyBgPfddx+Q&#10;FK700ksvBVjoRhAqT+QWCizDbW7RSXRh0T3lGDIPfW15ylSgBJVKNKosdfiTk1y1RLKdni39rMZn&#10;obmAl07yFNHMuiogopfigNIKwmJuT/n/7u/+Dl3PU9yUZ+RxJwxZXgbCihe3bYkWiGutX/3VX2UZ&#10;81vehq4St1OlZiExBYTF16rBfDjM8kdGwvO2Bzfcl1/zeL7zaac94z8Um5dZsqGzsbGhkMv6nYLj&#10;yyBrNw0VItbTZqHxwMdCWIL6rM8B63nAtImwcbnFMmd8FcdIZKIhFPJmVZbG37EnNEAJgD+Nhy3H&#10;iZfjSwpzrvRt2OwuTjvprW2HDy/JFOfgDhZLLCK+EjKxWiGegtdi4WI9rwVQuKZrCb+yHnKN2wPT&#10;A0yoBsZF3MqSAtsxD/uaJRlBGeQvxPPUgBYs2RnBhcfLmvAOcLGsAQjPWK0AfyF8c/mjrW3V2+64&#10;fMniLr8TeyUN44TbwyyEfSXVfhruZVhzSi/sDH3+U8637x6JxQPr1rK2c0Z8Y7MY9jR8jtlHntk1&#10;0BCIDww4Tz7OlFK+/S3Rt723ugwIW4qYGGOndpuFsDUIq6jrtelUMPYYCKtPI9JUwlDLSsrxEFM1&#10;WFOydbklEt7lFim/giS4EbBrCC0P/HGXXB1xFXMoVF3ha7ds2SLWcwJoFldKboofC94FxZLsmmuu&#10;gbjlpHzHAih1OxtPkZtY4WmVynKuQqj2V1hWCFVA3LZGaSDYGV3HbKoHWFjoZMvCAmFnWVhbdXwF&#10;Vbi+NQdowf7xH/8xTqeppb/4i78g7h8JaBUmGsoUEBYa3UVNlrjqGHC5LYciq56srtyabbu/0jXg&#10;FvrClUIiitcrlirhcDFXHHZMQEHj1ZXHeasOufWtFiqYf3kQ0fidMgZb+soQseZA7cFrE6b8htSX&#10;s2QyqSl8i4zHWDuU9y8ptt0Q3XhxYtVwYeQ7+ScecneV5zZ7PQevBTzYc7HsYUwi26oFmrBhXgAC&#10;r/NUiQlrbMRqMTd4GMnMWrGYNxXlbSqJFxTM2NzgolauDb3MUDYw0ceq0SAH0MajxdLAgoWxG27e&#10;9I53XTdnbkPolQVtnIWwp3Y+On1Pw+OHv9rb7/vRD5yvf6Vw6NBoPNpAII6yWTlOts1qWZ++bzX7&#10;5NNeA66/kssXEOzNn99wy+2+y69y2puNDfErG25P5LVecxAW3VNUNv/93/8dEAkLiyM0KRKwCb+K&#10;xbR0rFhYiYAtaDO8VBqP6y8x4RJUFVEq8br4Tglzodw8YW5aXKYoUtCkECRPRElAseAwD9y4caPU&#10;TLkq9MOjVULwKOcFYcG7oFjyv+CCCwBDpARKmiCh7e1gWdCS7jKAY1y9lRyEYi2oVQHsRiaWbdVz&#10;tdXDXI45QzJKwvvyJ6EWUJf8zGc+I0WCv/3bv53VhVV3rP8EakKqYcJ0ffCDH/zBD36AHvPv/u7v&#10;rl27VimngrBohYZoCb4SInkw3Vhowd7gkr2Vtgeqi7bn/c9VY6mmTl8k5A8U/MFcKjcSqcDs1kJ1&#10;jIfsMH9WYGcNrvTwozcNG3DI15TZoljScS8KfFkatYGkMqDyWkoNAQcKwbyzIJu8tLr03MDC0VL6&#10;B5VtD/p3HQkFjRWVdCdIX3tGNejppFpEWIOzWIlBrnox7wzgBb96oXVNA6uMewIRrvbupMyeLwS9&#10;mSmLBbgBbgffl/HTMLZ4afLGm89557tvmDc/ipOwV7LNQthXUntn1b0pVkdlp+HIEf9zz5UPH8Jz&#10;czjgj6q5TbL5a/6/z6p3nC3sbA3MTA1UAlBXTA3V7jnxNWt8HW3ZQLXgK8exj5mZBxx3Lq85CAuU&#10;BMJCgAnCWl1YZnXgnWIN1KsTCHNo9pUMHXiq0AD2QLqhYmFBq+JiJfcX/wpyFU2rp0gbQZCUeVig&#10;mYKh24obAcyhMF0XGyoALT5YMJSSGKOcaJRLeIHFnIunwNoSPk4Ca9AkEBb7LehY8lfBeJx1Vq/Y&#10;CjC1KoMAtH2E4KkwTj2EtShW2IE/FRyBtyMTnoVqxOc+97m7774bRQJ0YXHgddyN8AxKeMKQZap3&#10;EPS3ugS2IbHwoK5+//d/H+j/G7/xGx/4wAew/TdmSX53Ul1YcuFrUvfVsiFiK774QGTOYKDlKf/i&#10;h0bd3e2r5l5544I1y/xuruIv8r1D5UYCBhjjqWzGa6tGbmBab9EoBpjTnlmVR2d6yJT4V572i9FF&#10;wc2Wx9Kq5dcM/72/vbgHRu8gEC5GS27nUGTxgficvkjRrexZkNm/ILenYJZ20K4U2EO9uODyYPE4&#10;l2oQqd+0eVQL8PIVjkS9aLqG50WLwIQZ81L7g1ljvWXoYsFqDxGbWmalbyIpeEBWHhEMts6nWRYW&#10;Q0GWfPlU+lA8kbv5louWLGvQc094O+H2oBv19bXVH59weWZvPGk1wGhbxPiv6gTTGRS3EAgYlZcg&#10;ajmTb7PxCE/ap5jN+IyvgZxDQBnGaicaceJh/OjgzpyQ5wGOTvH22oWwcKLShRULy3SuAFfSKBC2&#10;08ewGgViTxW2il+Fk1UYJGFWjmF55W0AVpVfKciKsCQrshVgrZ/PJOgHUuNdi1tgMcF/GHIJMXOX&#10;LLE4EICWPJpsgbD4GeUADwZ4JODp0qdErxculk1hZnk0J4GtMtbhlyfC1wqVcknJhKeFX2vC4vEa&#10;EBFLAXQgJK0aAJ1bCPv5z38eLU+iRcwqEkwALvoE9qPrTwz4oKv/4R/+AQYdLHvTTTfBnU/FwpqQ&#10;A0bQHza6n06R0SMdTKaDiQORrh+loj2rL9v03vetunBpkQaC9mgwEqg4WO3TCGnnNFKCH9NkWc0A&#10;fvOFPM4G+HA0Wi2rTMt0Qasgy1osNy2cRBhbBKY1nvStq8FKvBJrH4jPeSHUciBQjQZ6V1V7lpX2&#10;lw+js0DPMcG7jCcvxBrGH20wYiQSWoaxaa1oGrafcAkGoRr9AmLqmui3RgZC8b3ban0RDhc4bfRl&#10;jZtag2CNOzAPRRhHtZDXZSebccIhM6Q+++zz+/c+c+0NF61YOU9Y94S3WQh7wlV3dt1oWjlNC2GH&#10;1kfGZZx243plkq0ylYbB2fXes6WdrYFXVgNGYayWA5TCqY8E8loMbaDoXCAw5O+EUwNlMlEJVdSm&#10;VQ/MCcl5c6Qn6fQ2KcIy8YM4QQDWFSs2OtBp2tB0BIxi3gQxCbeq/EWpWj1agVrRYGwUBrSBtwTO&#10;GL/ziQRPFPYVhiANeFFOtYSS+ZP8KQAJsAcCDchLF7/kQ0ouccAvZeBXYFqkrzQyZRlWzwdz1Zaz&#10;nohVASy6FQrR64gnBhZTGyhCEBUM8I1yp0yUZje1H62IZFEn1Q5+AazUEjEvCGBB22PpAoFt1D3l&#10;HHZkNP3c87mtW8O9R+JlGqdBbGUHIIjyKA3SqI3iqssXKQ4DbxfPW3DBitZ5eJw4VKqOOP6S4z+a&#10;L/XkCocK5SMVf78vMOj4B3zuUDAwEgyOBsOjBLGq/YbGQpExNzgSCA4FXHZ8zfaXykeKpSOlytFc&#10;/mAufyid2Z/K7E2l96Uz+/gdS+3tG9mbGjxc6R2K9mWT6XIlkD4Q2P98dltP+tHRsT3cVa7ik3jA&#10;5x8gQzKvBPqr/gHK4PjMgdl9/RWnr5Dv4VmVam/F6eWSLzDgBk16dCLC4XIkjKuBfCCQ9fsyaAsH&#10;/HhtybmBQsBf4MCHExdf3g2Ugm7ZjaYKxX7sHtHN6T26e2h4/8oV81ta41OblJ+KtjnLwp6KWp6J&#10;Z5ScERZWngY3mJWoGQGjVlBOOQHMAVndHbP7ERoYpZfZfbYGXos1kLfcQMZBfBEI4mWu5EsHHGvD&#10;MBPd8jjyeM1BWJAW+qOEsAKGAmHBDWIWLc6wB5Z6FOko9CnsKPVWcCFyfwCror8SawCXWFg1CWKK&#10;+ETCLkIUN5mEd2NDxI/BFgqvCI45zy+eQRH9QzcJFoM12SwSBYbiSEsbD1JkBBCqqF/xwZSQA57L&#10;VeFXfikbv8BcNqk3WIzOO5JeAJTnAprBtbwj+Uijl81qDgiqCklL1qzaEBqTcRhvSp0QIQwICyy7&#10;4YYbXmvRuY6jr5nqVVsSsqEOgfscwKYTqo0mce6557IYII614bvTw32PP+bbtTsxMBQt5KST5zfh&#10;uIqozbPeJXJWqFJI+wr9bro4P7jgvHnNc2DcwaC5QqnfKQ9WS0O+ymjQzURD+bCbDQYyrj/l84+6&#10;boo9GMwEg9lwJB+J5mOxQixaDLlpn2/UcUbcQCoUBDKOOVWOgYyZoJtjDwXNsd+Xdqqj5XJ/oDQW&#10;y5ba0onmfEOpmuuP7h9O7v7/2zsTKLuKqm3f7ttDZkIShiABlIAMggqIyGSQQIAgIrKi4jz74zzP&#10;w3LCaTksxw8RFWfBEUX41OUnvyCIBNCPSSLoT5hBIIQknZ7+59yne3O8nU53Op3u3O5dxsvpc+vU&#10;qfOeXbfeemvXrs6pd1LazBld06Z2tLU93N62dkr7Wj4pp1pZTX2aK6s5aG2mMmuq/OS1PNjctIpa&#10;URmCXsyaQYzh5unTiYDB1jLrWrljCzftqLITWWVdpXdtSxuLIB8u/jWvaYbatqypNK0mqnJPF6EY&#10;Olpa1nesv//W225as+6hvffdh8Y3nPey5fIkhd1y2I5uydXKlGKZYSG74nFemw9l+WQLUbVCjv3P&#10;g0G/GOyCPJ8ITCAEYAEM62gmzThvtdp0xp6/8iMw6Sgs1O26666DwsL8Dj74YCisa+pjijN4Buh4&#10;Xv3MMAJopYiafpKglbfddhuCq0FbdSpA44SaoO8S25VZdRJ38YDEScQ2UvmrhQsXwiPdUovbwQL5&#10;lDHrOQBN1MkBygsDhgpzwHnqABPCfRaurJuBV+ml6uZe5HEZmT/6+kXEJ+QVvwK9HlWLnTw1g5Kh&#10;bNXLyx4Fqol8UgLPrgoLI08KO2T/Cs6uHeTFYUXsA8ybgsXusXAvYqM2VXpaVj+0/u8r1v/v9b3/&#10;+ldbT//C6PK0eO2YXS7uqLas2XnBTk86aNtHzceJoKnaigbbub4DQbfYebUIlFWbVSheZLE9R9/u&#10;VthArQKF/0z7lGLyvibP8ydvs3Asqc3it7VN8WS42fQ527S3TGuZvm3PttutmTdn3TYt7dW1O3R0&#10;7thdndtERK3av2I2gQOKx42Wimk5joJ0JChicbC2EM+W2iYLBJDDx0VHhYKi96vXath9LbS2Qqy2&#10;tEuMiwVgNbPsWzlHNhoR1khYN7Ad8kVs0QxJYbcovFl4IpAITHIEJh2FhdtBYRG94JpQWIhmWXHE&#10;Guwvo9fkmK4XXtgfJX5VbPqKtInwKUHkQrp2HABQHyEiUlUKR3N1h2KpJ1+pv3qMNMsnBJTMdOdI&#10;ufghcAkRsijBVVlkIDMkGG9XemVW+uM6uc8++3AV94U9U1W2eiKIAXdnbhoGyQEsRKlV1wJDfcFE&#10;OWk0UJ9RXRbSoGOADhWCoCukjx8UNpRpuawUn09VWDw0oLDwhmOPPZbKT/KmtfHHd8yA7WEwMDbY&#10;P/HRMLMDHv/EudvPK7wG7rtnzbU3PHzNX1vuuH27wglUx89SqSUKu27BLguefPC8XRYULnzV1p5K&#10;c093J1zVMMDQ09rWVkUkrVpU1uL18n9ZK47Q/A8Wi80UIV3Z8oANAmCVUMti2wEpa/FtxLIoIhbP&#10;mDqzfeac3jnzHp47a83M1mmtPQsqvQuamrclIDystyiQ5NZcNY+ToubcVNLsjQqf7Fm13RVmwnYL&#10;o9UtGyfYWt5HthpxNGWr7NvYSwrbT2SNF2IeKCxmnxQ2G2AikAgkAhMbgUlHYWF10AVUWCksaijd&#10;qxpPvOnoL+0ydSEwgJZruUjGH6DXhAdA2pBFKQqiCd0kwUtgky6fkiNSeCyFqa3s7ltWBd3U3wCW&#10;CQXELWG//fZ79rOffeCBB9IHQ1Uf97jHsboL2krcJRLMFWYMwaV8+CveCxTOojQShUB55c1UgAVb&#10;LseRmMYirfD3tRrWUAorMS3z+DgT4ARWFmjiSSENOBIQVCEp7HB+MoAR0q9Tsn4m2CQAPmr+Trvv&#10;ufus6VObH3xw3XU3MN6q3nnHTPxjVR0HUNiH2lpRYdcWFPbJcxfsjHsHK7O6mdqpFkum5Kys3GfV&#10;PnzVSGoQxFq8gRqDZc1ULRVSbP8/DLa2Fgu7rZHR/qQWq3raPq19eusMVNjZD24zbdXUanu1e+fe&#10;rp16uqathzoXo59a0Nna1lyF+oufvwsH4anunKzlsx1DQZqnFXuDUR0HTkXg2toYKlhszAkYSEvN&#10;tW5mNwZaqNoM2xjypQo7HFPMPIlAIpAINCgCYx4CYbxxkqIVZKCfs6pHqjVGimzkhP9BWOGCdqhe&#10;SAbIH5InAioxsAhrhSMjB3BNWCaRrcijuypMpRyBS+4rs6Q0CYS0wGLpd+l9IbKUhrZKtAGILDGz&#10;KBZFVnJM4hb6sFIIfyL0knSuhU9DZPVVoD5QYSqJLBobfbnJggu8XFUWHFdkVFjDqSC8COSvgYCu&#10;CyQfMJ6rPB4Y7xe+ld7fwQ+Vw+R4jyeeeOJJJ53Ei/jpj8+78s9X9BA6AFvrxR+vCCm1Tg1zQ6lg&#10;ingkFeGlfDOwv0JbLSbxa1vITmkvpM0+kXX69G1nz5k9e1v/sQ8GXHLa1OmFI0HNErmw5j9gIIGC&#10;xYYEi/G40FACaoGcwW5tNbaOYkDE3doosMoeBLQ2YgzU5N0ijhtGS5PBUPnUhmfOQIalDtO4pODW&#10;zXhR0MT6tmU2FofJ4VbhCNGfQpct26SNyCmFrfTdZ7USgUQgEUgERgOByUtho6tzuZKkzc6PPyV2&#10;5SQ/cy6efpQOGLIIU4RuQhN33313KCbyJ0wRDkrvrq6pT6oxYg1BFTFlZX4u4aJwJ3ZVm4LUylAV&#10;gynNWX775mDexvaSj/LJn2SjBPgB2h4KLjxYek0lqaGbIxgMQYHWpAob9FReEiw2wAmgREkKK1CR&#10;OSnskG2zUENbW40RQYIpnnzyyYcddtjlV1z2y1+c/8+bVlTggoys8GBuLtzlB0uPhPcvvEILeZIz&#10;BeGDgBaqq94BzNEjcxY0ERbKP07yr+YtgNsre7wWu8vCPwsiWy34qzItbFIzCJNTua/JsMXcQk06&#10;bdEkapvCFkFcC2fb/tKoBrebvU2xYJHkEkYoLM1HFZYyCt5cq0D/Z3H3IKzy16Ctisf+K2pY02sL&#10;4l6KnRw2PORbyAyJQCKQCCQCjYvAZKSw9seyVcmcwf89qfoYdBB26A4FITUhQdETo2uyBguCyCdE&#10;lo4ZykivbAevw58LUyiWuxiBS/nTzQ5caGUMAR1qlbKogL4KrsoKv4UIhsCBdZYyciB/tf5yU8qh&#10;Mi78grnqQUud0XF1MJABK6/6dMFNw5rLsjQng9wboMBUpjiN2wzGvuYBoCMiKsBIg526Zk6dcdGF&#10;F1x0wQWV+x+A37W3tbLVFWEIBkvSSx2ba9tY1YTY2votZdFiyVRNLu0TZfFPraVwcVFnVV6NKX4y&#10;a73BILUWqSQnWXiFq2zhq1DbdgsiWfDlKfjB9q3Pgp7SImCr223XNzOANcJiOcN5oxTrwdIv3/Yx&#10;7j532JLmWnbsqS1Gq2ex/bbct8EeX8dMwti/2bxjIpAIJAKJwNggMOkobMAagqsKovwviJonZY2x&#10;womulP5Vz1cSsisyJ7omXXL09y5ScWFKsbC6P5pBBAqQegZFdqGYsQ7cxMuIWu5GK9nVG8FYWgar&#10;NwSsGp4dPGVKLzjjAXeHkcC2qSQk26Vj1BYOIYtVuAriLjIS2TqUJLhBYUOQDnHOatTN546NBTfo&#10;XXxT0LhAFStavHjxsmXLVt668qc//vG1V1758EMEtyq8VUt+2vWP69Cj2KKqtolVnzNBzSjMqj24&#10;hk/iGKuyPFN2D6AOJs0YG0YuDb9Vz0gxYao19bS2CQgUtratF74FZiYZTm77HTDA7WGueA5whm9r&#10;ymvRNLRAaxhsO+i1xqlRhWnVjmtusv3/+r5y59taknPH4zeoeWS1E4FEIBFIBIZEYNJRWPq2EA6d&#10;PVe5lBGWlUi+0knUBEcM/wHjDNBPq5/R3caUrRtfOVUKRVD94qbKpWqxxDEI5dXgXJyBmJKB0mCr&#10;rNMiVhcBCth8iwO3SJC8Kt9yOQfSa50Rqaoqr/Itf8IS9Jp1LpkKG9wAPgG3gFKQgYrFWq4ycw32&#10;E6yUM2RWuiOnzq8+e1BnJ3AlE0Na3iTPAIYqhUHgOEYsf/YrXnrwE59401/+8t2z/2v5iqv/3dLd&#10;0zqtu7PSWS1CruNUUFsixR5bxQ5dHUQu6O5Y39zzMMRuyuz23iKgKoV2Tykcbfv4ZcnnO+isJhFB&#10;Bjww7IBfYcNYiEbOMclJBqVc8hA0c2p728zpM9nPC98BFoBV2yvt05vaW1qhybNnFW42RRTkHXec&#10;PWfO9FkzbQiF40G/B3DYm40uBOPCbbZEtR0HOoIqWmuxp0Pxr6e3i388awFGcx+MZNP2HJRmSgQS&#10;gUQgEZjACExGqiEtozvUG5UDuk89O2PungPF15AqnfCN6ELhn1fmbXJc+nt7ert82C2FyIMVWfWO&#10;VXmVd8pQOU+CzrI/wooVK4g2IH+VvJo/tjOQpyroQmfJxoV61uoXISdQjg1iHaIs9ILq8ezuceBj&#10;lllFEP1gGAqHfTpf/5xyKGpJW0flZ+KgJxzwvOe/aLc99/7DFct//rv/ueGWW3B1mdUyrdpdbWtq&#10;7e1u7uqpVHsJJ93c1l2Z0l2Z2dY6vYWv2LkLD5KOzu7OwreDTLUU2mRZI/dkeAjIdLXneLlGzJB0&#10;qrzq+Vo+VpT1Ki4vAmuwQKw/KeXqLRCSf9hPsFKHRpqfTSlSefgUjxMeLz5d5KlzaCl/NSrvJQtJ&#10;BBKBRCAR2NoQmHQUVt2LBG/T01Tx1TNlohkOsvay8leS7q3hBqpTY1DGEKvUrqSw4ZxH+cZqVUx1&#10;NwS9BTigHKpBfSSs5QTldT8FKawkWBWWpyA/sTDJIB8NbU/dVE9HJ3ZRYfEoMPgXMhtflamnFDak&#10;aKUvT7psS3yoZDj7QlDkQGUBe2uz8gaqz8zpU0865ZQnHr7oltXr/vzPO1euWt1JyIHeTvZvh7U2&#10;s8Ese6A0tbD0Dvmxt6e5qXN9paOjsp6dq9Y3tzRVUUNZ5MQetSX+Wp6Ul036+spOBTH5LhdUr9V4&#10;lGZVauMYf4HC1GfOlMUizjN4Y7kWNoZ2i2mFz0AMAoN9OuMftSoL+UFV6+isj8NnUNVg256vc8se&#10;SH8byAayqolAIpAIJALDQWAyUtggaoVcVVNG4YJB1+wRXeZV7i+jo6WzLC+3cj1+9PrSuxBri6Xb&#10;/fJVTNnLlV2SFTqZnbRiGKXJLMkpdwz6qHIM5VWRlUDHci7X7iiPSStjgtj52XB8JI8RjmC3isSU&#10;E8rWQNPxRlabzzKGKsGW4PmB/GM4tph5CgS6enbedcH+Tzl0+4V73V2p3LquY/WU9lVt1bVNPeua&#10;ujqautlTq6ept6PS091c6Wzp7eQtEzigwgR6b6HTToWcInsWGwpIE1VbtSs+++IJGNu1Zpl92xnU&#10;3APKS6nMqWts+BLEMZ4FRVSsGoV1gKcKGzMPuqnEiCgcchxflWtlxYLplu3nEf+Bfrsqq60hLYe9&#10;xcFAr5i0rkQgEUgEEoEJhsAkpbChxTqT7pIpiWAsXZLg8ukrV2WMg1hRbp8aSTFVBUvG4CS+Ipb9&#10;esxyluVSCatCrP5/5Wxxd1VbFVmEWPNzbVkwCzdHT25wiTc1DFddmEod6awTsbi7hEZHRnm/Gjb1&#10;MRm3IYCdYO1k7B6nRvsOPPjJR590Usu22161et3/rlt3y5T2zulTVjV13d/btbra+3Bz77rmSs/U&#10;9rXNlbtaW9cSwW0aEYLb2Eagq7emkf9HFKpi8KUpBpcNHTTiEji2kbAasVW26rFO1eXj8JOBCRel&#10;FayU3RSKu4RTigS0rvnwZ9w9GLbeCAMHP2UKW2alMVKyKDVjj8MhISYQxu7d5Z0SgUQgEUgExhCB&#10;SUdhA1t7x/BPhRQa7go2pgsBydlJj2NRl+JWqKcek80gA87vq2jylbIo5EAeqUdB1IGr9L6VOtu7&#10;k5/VYKwYM3EMvaAoxU6DyxqRwHqqgYXAxo2MZyTnKK/+LjOYEMmUxPwziLI1LE/dhsIqLCbqTH1i&#10;r7LgK2NowBPuVni1Vip777XH059x0t4HH7SyUrn4wdVXtLSunDL1rpnbrGxrv7mp+s/mlltb2m6t&#10;tq3o6r2+uXpH65T17dObW9l5i+aMxtlLQFd1TVNInr7lSPFtDLc0HumsC7BCteWgfKy6T3RYAsg+&#10;YtK9ffszB20NQ7LVmMptRweGcqOoOw5W6vmBmR1uReFlFpta7IRrHvlAiUAikAg8gsBkpLB2cnRv&#10;Brpy2VZE0TIQrGxMiikfJYX6aAZZnbojf+qQILkMfkkPbZyggRTWa3VsJYVLLpmhEe62BQeFRgTx&#10;tbe2Yy531fxpNbiW/G7WZQwj2YmZpTIcSE+j8rIcn0Ju6i1k+foPuCmDKJmksPoPCFdot0kdRvwb&#10;U2yzVelhvf/++zz2+Gc+Y+f997q2qfLn5pZrF+zSuXhxdenSjqc+teOpizqOXLTm8CM6Fx01b9FR&#10;0/fdvzJ7XncTb5D4EojlkMq+SBFlthpCbPgxR4SsoLDy1GCrSqrBdMvHtcCy2FL/lrcOzIrtZPuG&#10;fGUENM6yGMyxhHiDY6cQWR0ExtjPAVt5isBjT5bZeV3rGPHryAsTgUQgEUgEtloEJh2Fja6O7lAf&#10;Uw7sXPmMk/bEkDMXSNlTymghcwbA0j81HA+C4EpJyWnPLVmUFjjdGZ2uJNIwBYapMhItf8aKrpB1&#10;uba8JFxOLBeXaFIsJ9HPYvtZF4PXCVc+l/6samOS2rI7hBUzeT7ii1nbSGpj8UQ+bMqxI27weAIQ&#10;KIt/c+bOPuHEpQccddRdLdXlD65afejBu778JU9425v3ecPr9n3j6/Z9w2v3e8PrDn7XO47+P6c/&#10;8dgls3fauau3qburm8n8Vhgs/rH9KUieBDQGVLGWyzMRYCvcTqS8ZtPwysfFnlglV9cagX1kWVV5&#10;DKP9eMZKyV/lzWU+Wsd6tSszq90GhY2cAy/3TKQRv4i8MBFIBBKBRGArR2DSUVh6zXAPUIWVNUrX&#10;7GWDltl90gEHY4vdXPX+lMg6kx6LunQYVcuU/ElhOaZkDmTDfuumXAYcICdfQX8JB0to2Lvvvvuu&#10;u+4iWpZ+ulJbObTV5qaSV+5Iaeivbj0vHZG/UhPFV7my6qncWs8Hqx2YuGArgsv6p64Raswq0EFw&#10;ycCNhMiiZCdbud1vtdVjPNXT3NoDHexpnj9/t5OevmzPgw69pbv3f/7+/+6dMafpwENmLHra1CXH&#10;TT3mmN7Dj2g9+pjK0Uu6Dzpg9XYz1rY1dbVO6WyeVm0vArrFaq1whvaMYV/LO3VJJcvOBsFZwxtB&#10;xbTsCdNKANrWatdUlpR1N/HOe6ZWmqod1XWhkoaFyETL5YdlFrptaf1f+ZL4yjflUC3mPaK1xhBL&#10;ohztN0jzVvuis2KJQCKQCCQCm4nApKOwZbxCMpSoqfGQVFuljBz7rauXdDwgp5zS2Fg6D+jSGuUb&#10;7kqWSZl6I5TVyhCKvIXF8glhZakW5JUEiyXBYkmEzfKMkWKpgAVKiF0xJnuWksb8frmbj/PhLWD+&#10;kMqUoq18BF6Q+yrEBjkoa7RxubfWNyPTCBBAEu/uqTlm1DROtgV+xjNPnjtv3gW/+e/v/vCHD9x9&#10;V6W9ratjHdFfq22tzuL7qoMLKnOWWWndcbgNlEmtImssOlT1VARVp1eq9y59amixLVftLyyI4Vjx&#10;r28cGOqpt5A6h1u2JWiWg0Fk27TpaXhBZMPsLaFMZ62eqXw8gheRlyQCiUAikAhs5QhMOgqrwqoM&#10;6TH9vzP4Qbz0Hwh/AJVLe1Nl12C0hnR1rl+/AgkExaq/clLyKvkrT9zbJZedUyWjehHIWSWs7MVF&#10;uq+WOOB2lBb153aQAzxfXXyjWBVcUyoQ9Q9/gNBi66Qvq+3jh+4rvQ5OIG4+Y8AS+m4551Zu/Vth&#10;9UAPwii36+3umrvT/FNOPfWoxUd3NTed94ufX3zZpWzP1dTW2jKlHWGz5qPd28M//les5Hokpu9A&#10;x9CB7qGKo+GoHdHfYn7fEVfZEcUzwWtZP1bct3bb4r/Fvz6rDhk4XBTKIu5wjETrssWFucZQ0Fbs&#10;kCzmEMKYh1P+Vvj2s0qJQCKQCCQCw0dg0lHY6NtCEFXLKRNZNcVy9wmgalEqQ2qrIXZGDyqtLPej&#10;MkIJLsfBO+MNOUUbDoixYiYUYnWmqK0Ltgg4wHSwlJcS+BOioGuszNK6STpDGS0rqbLSUIKD8QQ7&#10;l+xGIUFcgr7IIcIZQwYvg5HEZxoBAj1dxHsttM8C3tr183fd5fkveuERi4++8ZabzzrnnKuuvrqp&#10;hc25qrXYvOStjcSwuhp/5X11Mn6p6bgbTBuskmOSGN1pNiqpwV+1ak8WlsZSrmL9WKX4x3/JWG2u&#10;tvb52ob46oKtgY4lYW8bgSgapg/i3SX32m00QL9N/joCe8tLEoFEIBFoXAQmHYWte1XB4ej/IGF6&#10;uAa3s7MMISoyhwzpmejmBxJfilJVLdNByZ89NJfTwcfaLCXViMfJAcuzImAnUivervJXBVdK4O7u&#10;kBTFSlslItKasv+ArDSe0afT65ED6ylRKHMIXR2C0fqVWq9eB8rYG6Tpjds8xr7maKxaHdImhgW6&#10;eAs85fDDlp323MfsufC/f/vbH//8Z/fcdy+vljesGF6osH10tzj21W6cGvr6yilspsxTnfonhRdB&#10;fGvMrmZ2CqPGrOxqaa62FYJuOQ5xmQGHOQXR3Di2Wm+kaC8eRGnBbpO/jr2t5h0TgUQgERhfBCYv&#10;hZXbhboDaeBPvVdj1lJ26FooO0velo6GIVlJOPgsBLCa4CoPjsl3GV685johNu4lh+CTwmPPJPmr&#10;i2+M0xkxYiWv4bRgHSzBDj56fcWq6PitcJmaB0cP4isp5xJ9IeK5InKCrhf8WfavEM8Aanwtu0Hv&#10;zttXzK4x0QpjC5wEWtrbjjv++JOfeQpv4rxzz7vowovwMmlnI9niXVYEvXheXhovrj9ucXnEFcfx&#10;9jf4bZm/hoAaC7nCTmqDnlpEAmpQ3LSQ3tn4ttJSjMccDoWdBxktn7FB1fHUjbyyGE0FeS3bcxi8&#10;JcQIs0FtIKudCCQCiUAiMBwEJh2FtR+Vv0q/gt6JFz2rE+563YW6KUuIbrisS0W3GheWu20jE0kK&#10;67hjXKhK6lXRASuOlglB3VcGG7LOSmWRIShCHJQpiyWXqxQPXlazQl4Nb+AgrG5pFkkuqwQ7HLPL&#10;PIMigHNAKYa/vqUdXZ1z58xdsuS4Qw859Mbrbvjm17+x/C/L0Wn5pwkV/2FxVaHdFh6xfWa6IZYa&#10;9x34ZfC/siF5EmuJILJSW/gzOnFBYYvlXEVA2GJt2X++/LDn8nivbOEbobDxVYweHYlFUcGAy2PC&#10;crtLG0sEEoFEIBGY2AhMRgrrG3UGvDxvHn2h3q6KYXXOoOTxwvIkaXSr9qCKo0pWOgagpNZ5IwR9&#10;DCps125R0uggzXW1pUxlWren9y4RO1NOYwdfTkFQuIVXhdQaem0ZEBlDOA/oAmvh6s2osCz5cksz&#10;jqUX8ewTu9lsuafDtgqv0mKfrcIgcGytMchirHLoUw597nOeM2fbOZf83z9efeXydavXVmrrucqm&#10;2C+C9/mK1NmA7y5so/wUA03FzA7kvEuw2GL8U9sJrPZNzdyKsASy2Tj1SJAEW00w2jA/jX+wFFUK&#10;aT+UV7+yycRnXTk5mtpyVpolJwKJQCKwNSAw6ShsyKuQM+Nh0RcatNWkmmjnKpclg54DMjwOYJBK&#10;uaToRO3jWVYVgqgFUhTncQAgp+u6VEBdLyUXpBzOSD2VSGMFjN0/nxbLJ4RYJcwlYhTCTcu0wMt9&#10;hOArPpc2x00tliQ35cA4YlAWa2JVXW1mBXS0ADFwC9rqLaJYGU/wnq3BxBurDk0t1WKBv2v8sUx2&#10;EMA2CFPQVJnS1rJ06fHPPe3Z67s6zv7W2T/95c8qRQi1Cu8IFbzYJ4tIW1y0vqtzTRH9LWYYyvSx&#10;PNwKmy9n8IV6hszllXkOUSyhWMSF3ksFcNntcyYoyGRcW+ayYSExWIpbD/Z2op6Oo7RADDsulMI6&#10;ZCIFuy175ngyUyKQCCQCicCERGDSUdhQK+nenCh3t61QEOV/8clbL0s+Zf0ypmI96SUqVeUIA36r&#10;O0Gsj0FDdW0Wic1g586dywEZVFg94w6x4QUb29ZDWEn8ybdklhDzJznjFgP9BEKU8nGkOBICxTZ5&#10;hn9G3x9KWGzuELsqKNBK5UOvjXImZGsZx4cCbd7ybrvttnjx4sMPP/y2224799xzr732WqqEUfEW&#10;HGu5JDEcsh0mhQGPoP5hAHUHtgt3lO2uOYoXx6NHGYMuRysrD5aC4Aajtc3GqsSg2iN45LwkEUgE&#10;EoFEoCEQmHQUtlCKaimm0SWyrsFSuFKCCvknWJ29uNPodTzPYmWrykLhSxAE192zIKYw1B133PFR&#10;/WnnnXfeZZdd+OQrI7zuuuuukBXOkG37WtqhP3FsCC3YqkotVZL4Ruj4cJ9V1vWJrHCcCc6tgiUf&#10;pTTpbFyiTkwySq7cqLx3FwMAHWGVxEwNYfqNVckYVBx55JEve9nLMIcLL7zw5z//ObtguBObvhzx&#10;7urU0BjABCMc5sHgKBVBEQrzqzkQFG65fQG+hllwX7bBKLINTTssK8f6zJjCg4IM4RFUHnDGUzfW&#10;u87aJgKJQCKQCAwHgUnHNoKhygnoIGVpbuJqOAIJXyxd4lsyy1A54E937bKEoML+GfP1Kq+GGYJx&#10;Qkx32mmnRz/60QsXLtxjjz3YdWnPPffcfffdOfAYFsvesLBPxFQICiyWxMlICxYsgNRut912CrRu&#10;JEsvziUeWJPgkXVUso5b+0SSVxXW8L6V5oqM5F6nAqMTRJI0xI5lAWwgMxz7yzzDRABb0iYZ/yxd&#10;uvSEE04A+XPOOeeSSy5htwvdVMjAWzaAgPMAOpzUBdAY5h3NthEVtlhAVsSF5ROzqx2PXjhgzcmZ&#10;Af0ZSD5jfBXDs8hWnmrYpMfMzIlAIpAIJAINh8Cko7DRMdPtycmcGXeT2FAZOVB3ZCtXXD/5UyLr&#10;VRE2K6iebrImdSN4AwQCcgm9MLwrvBP2SYKF6ELAGSRVviVFtCwuNCdsdf78+Wi1MFfoL7wWCZbz&#10;82qJC2En8uyQ34J2x/awoSuXZbmY/fdZlFddwRacXqoaOIT/gIjFp3hKW31qN3lquJbQEBXWMxXD&#10;eNaznoU7wY033njmmWf+6U9/0pNEAhfMtUxeg4yO1mPiQ0C0r5oGWwQkKFwKatt0bWr5g2m2A8XU&#10;mEOQuZJCmeam4UUgRDbVTa1M5k8EEoFEIBFoIAQmHYUNL4IQKdV47Bcj3Kl8LvQeJ+tDUnUSP9xb&#10;ncQ3SgDMEn0UeirXhG1APfEHIPGnGxPEbgV6u4Ybq6othVACpUFqOZDySnbd40C+63adLiDjTz1l&#10;LSoUOCusN61fkdk/KZbCI7PTsuJQpuMRJqyOMaiNyVn1AOZeXK4uy2CggdpAQ1SVYYMypD4bhxxy&#10;yLJlyxje/KqW2IiYN6vaiq2GbZdJ3sgeczCK2d3b1d1jsILaurMafR1F1hitrzwfor8vXzknYB4z&#10;hHNLjNlG9rx5VSKQCCQCiUCjIDDpKGx06tE12u+6hF+RNaIWSFthBuo6ij3ywrpVX3A46CDkMlZo&#10;KbJCExVZy2uzpLDyUbMZsgAWEuyT8mWxclO/8lsPZK4kcvIsViySDJts1rMvlmd/wPmgqkqtERsB&#10;HqD2rFvFwFXtOiqEs69uDFKrGBuUwyk0SjPY+uvJq7SSTqZjbDjFPuMZz+Bg+fLl1113He9Rqygv&#10;aSo/16b5qPbnHhQZotDy41Flp9vmagv/L7Y5cLPZUUncN1xxNGBHibLzcCEI3+5Qbbf+V5k1TAQS&#10;gUQgERgVBPr2HB+VsraqQmSc4RsXx/fff//3v//9r371q/T6Bx10EM6p8teI18MlSqGwwyCUrpSS&#10;O8poXVYSupeCaLBbAwLYreqcqndBmf9JNVxNxbU33XQTtbr44otxc3znO9+JSoq25L1IEu7Y9Iur&#10;8HDgQb773e+uWLHi1FNP5VlknD5p3Isz0lnOlP13w4lC9189EPwsByvgjI9QXlUTL1o6RQa4ODmv&#10;uOKKf/7zn8ccc8xXvvIV3Hy3KnsYZmU2X7Yc5o02NRv4y94UYjEMXtPll1/+wQ9+8Pe///0RRxzx&#10;yU9+EmmWDHp01JUfzzXwq02tifl7Kh0s4Kquar3jrLtWXfDg/F13mPWCbXoXEWdrdPa2iApHQ7bm&#10;2JtOMhqkFqgTMDkdyGGH119/Pe3I1r05acT2MNjvz+ZUJq9NBBKBRCARKCMwYSnsYK8Zx9azzjoL&#10;snjzzTczQc/kvuSVvlA1UZYQTgIuk1JuLK+D5hIJaCyf8k+47wZvzbXlzjguVP3l8/bbb7/oootW&#10;rlx52mmnve9976NuA8uhBHx2YZmIbRywIB2y+Le//Q0Gib+silQsbXF1F737BusjnY1L4k9J8AZv&#10;vZHz3ghsoRcnnXTSpz/96YajsGWyskEWODY/HINxplAftc94d2efffYZZ5yB58bb3/52HGTR7C1h&#10;xNxrmI+5unndrOq01tubb/3Zylsuun2b7efuvmzhrCNmrK3eP8wSRpbNIMrhDhuuPlq740wo7J13&#10;3rlkyRJWSY7sLnHVqMM4WkOIzXyuvDwRSAQSgQmAwGSksD/4wQ9gsVdddRVqFpqNhCBEHcmBjBba&#10;ynomXnMs9o9JUplEdEhxfjB3wKAdcWGZYlINuCMBknCZfc1rXvOmN70JDXgw6qkIx1z/pZde+pOf&#10;/OSaa67xQax5WW9Ted0kSloXxyCu3ch56a83glszwf3qV7+ahWiN1TxGnayM7PEHq4b2Y5lanX8y&#10;kvnABz5w/vnn77XXXmix+F7D6pTeR1aBYV7V3VZlTNZyT+WByx58YPmamXNnzzty+8o+PR29Dw2z&#10;hJFlC5/sMHVxCFNnDHnffffhunPccceNowo72NMlhR3Ze8+rEoFEIBEYiMCko7BQUsgr5I8pbxSd&#10;YAbRtYS+JUuIDEEQ7TKduAwm4YH5N2hnQWHrKGa5S4Y0Ezlr0aJFhx12GMJqlDNYmffeey9PwVIe&#10;fQDMP3wqFpJzmZcPRlUHazyQ6VDFjOjE8rV99913S1OoLdGYhw/dlrj7xsvETsqvKYgsB9jzZZdd&#10;xtw6UwoMIVyJyIsYlUoOZnst1fbu3s62rqa2e9qqd7a1Tp3auVPXfTPvw+NkVO67ESofdhsgeEaP&#10;AkMTsNBt7733hshuJmUcdZPYzPqMCrZZSCKQCCQCEwOBR6SdifE8Qz4FYiGzrkx509PTncC69ARV&#10;xbRTDF2WM+W1XGXOGq6udZdshMIGzS1XskydOQ/zc/Mt41KVVV6v0u3P8wqfg5FOKfWmUtLBANxI&#10;Xz6ReuU6pXNIcxr1DIPhXH7vjpSEHeaqqeAbHeGKMdrBHEJGq8KtvVM7eh9ubWvepnnW1PUzMNVV&#10;Lavv7r5rau+WjadW5q8Dn8XRlFvf6cC9mfY/7vYwWu8ry0kEEoFEYOIhMOko7AaFUk9GcNNytxfL&#10;mOrevV3pRmTXuvzSzYE9YlDhICVlpjuQwpYdHqywzrgDa7Jxgluu3nCkpsF4amjP5QzlhWgN12Zi&#10;JDMuNR/sXZRpa7g7O9YKUxT2sOQtWv9qT7Wjp6On2tnW0lrtqUVLaO5dU1nb3t0XOWEz7z6kvfng&#10;AZfjOv4cRQV6gw12M58rL08EEoFEIBEYLQQmHYUVONUaVdhgorIx/iyzyQC6jlsEbyhnIA/OACN4&#10;N3HrYCTlLryuO6/jpmVCU1eZglcMst3r6MpLyl2urXHh2kSSZkfwQkd8yWAUtoxnnaEynwD4rkr0&#10;dfMiRmaHm1BtRmTNle5KF9Fgi+25aoEIiA1brfTF0NiEojYl65ADjLC9UQFhdJvJpjxo5k0EEoFE&#10;IBEYAoFJSmHrUNnUCcc6ihaUYiNgD0YlmfBVOStfu/H6yL/DnWAjN90IldxUljnYsrA6zjQqvCFb&#10;7XDeqVZXtisjoOmFPBgVHi1s+4ZwBW0t9jQgKixGSVhYomqNShpsCKRPsLcoDzV5duPTbabnQF3l&#10;k8KOytvMQhKBRCAR2BIIJIUdIaqbSgE32DWWe1yjXymeDVY4512wMsxKb2Ylh3kXsiEEun5Ibj1m&#10;9x1+DSdATjlrncNJzAaUbWlTh2QjAKe30t1UqbI/FxSWbQ0KERb7RZrdsoEQhqipRDb8KzbfoSUp&#10;7AhsIy9JBBKBRGBsEEgKOzY4510SgUQgEUgEEoFEIBFIBEYNgUm3weyoIZcFJQKJQCKQCCQCiUAi&#10;kAiMEwJJYccJ+LxtIpAIJAKJQCKQCCQCicBIEUgKO1Lk8rpEIBFIBBKBRCARSAQSgXFCICnsOAGf&#10;t00EEoFEIBFIBBKBRCARGCkCSWFHilxelwgkAolAIpAIJAKJQCIwTggkhR0n4PO2iUAikAgkAolA&#10;IpAIJAIjRSAp7EiRy+sSgUQgEUgEEoFEIBFIBMYJgaSw4wR83jYRSAQSgUQgEUgEEoFEYKQIJIUd&#10;KXJ5XSKQCCQCiUAikAgkAonAOCGQFHacgM/bJgKJQCKQCCQCiUAikAiMFIGksCNFLq9LBBKBRCAR&#10;SAQSgUQgERgnBJLCjhPwedtEIBFIBBKBRCARSAQSgZEikBR2pMjldYlAIpAIJAKJQCKQCCQC44RA&#10;UthxAj5vmwgkAolAIpAIJAKJQCIwUgSSwo4UubwuEUgEEoFEIBFIBBKBRGCcEEgKuwnAr1u37swz&#10;zzzvvPO8pqurq7u7m4POzk7P8OeDDz54xhln/PGPf/QrT27CPTJrIjBKCPT09ERJGuH69euvvfba&#10;r33ta/fcc8+VV17JwbOe9az7778/DDgOOPnhD3/4z3/+M1dRTm9vb9g8B/HnKNU0i0kEEoHhIrBm&#10;zRqydnR02Db/8pe//OhHP/r73/9uG49eqdz8b7jhhp/+9Kd33323l5AnmnBcNdzbZ75EYGtCICns&#10;EG8jCOiKFSte/OIXz5kz55RTTqH98zvS0tJSrVbXrl3b1NRkKfzZ1tb26le/+hvf+MZZZ53FLwUn&#10;+bb8a7I1vf2sy0RGoLm5r3XDXLFMHvXqq6/+whe+8NSnPpUzv/71rz/2sY/95Cc/wYxbW1slrxzw&#10;iUlvs802p59++pe//OWvfOUrlKOFcxWZc0g2kY0mn23rRoDWN23aNDogOhpqeuGFF9Ki999//513&#10;3pk2zre0UFurn/RBNO3dd9997ty5b3vb2y655BKac+SJ0am/D5kSgcZDgMaQaeMI0HOjrR5//PHf&#10;+973YK6R+aGHHopj8nCMTMvnqlWryHbUUUd9+9vfTmwTgfFCQJtErXHE9dvf/nbbbbe9/PLLNVR4&#10;6nve8x4463333UcehRm6wLKFo8WecMIJDMb4yt6ubPPj9Vx530Rg0iJAC+XZH374YT7/9re/LV26&#10;FG1VNDwJYQ1waLP+6Sd895BDDrn++uujOXPgr4Rt3zaeKRFoIARShR1ahaWbf8c73sFLfe5znzt1&#10;6tRQoWbMmMHFnKf7Z1zLcXt7O78CM2fOZIj8uc99jqv++te/OhRuvMFN1riREVCPCTFm9erVH//4&#10;x7HJgw8+mP4M0WXKlCkqNOTBXEOGwcK1WPq22bNnv/Od7/zUpz510003CQY2H84GjQxP1j0RaEgE&#10;0FDpcRBi8QV6+ctfvmjRIiYGJRzRcnkw3QxoxWixNFh/CpYsWfK0pz3t9a9/PccxMWgGzlByzhY2&#10;pE1M7konhR3i/dO1M2z96le/+ta3vhWBCmbAmfA3YuB777330vL5IZDa8kPAt/yCMLmzyy67wBuC&#10;TExuS8unH1MEsFJsMgbTeMstX778hS98IZWgP7NLIw/mSndIH4aV3nnnnfoeILXqJMPxEUccwUkG&#10;Y5TGeS08fQnG9F3mzRKBEgK26+985ztXXXUVKizt1A7IPoihKRMszAQ6UiUhwTAcldS+4AUvwAn+&#10;Bz/4Aef9cfCHwuLTnSANreEQSAo79CtjvnXhwoVPeMIT6Oxp5A5qOUDTwpvwJS95CT4Dn/3sZzmv&#10;dsW35OTgtNNOY+3XddddN/Q9MkciMKoI2GPROaGw3nzzzYip9HZ2Wpx0RQh9G50f6U9/+tOyZcv2&#10;2WefD33oQwzYmEaQqvJJp4hs86tf/erGG2/kvH1ednWj+q6ysERguAjoSIBu8uY3v5l+Z6eddqKl&#10;q6qQOPjWt771zW9+86UvfelTnvKUT3ziE0wDwmj5EXDUumDBAvoyhBV/HJRp/SpTItCICCSFHeKt&#10;0f2zlhP+ijs8WWnzdvxvfOMbkWaZyvnlL3/5nOc8B432ox/9qMu5IK/k5ODAAw+EB3zxi19sRMvI&#10;Ojc0Avi0UH+JLPorjgT77rsvx/R/klesFGNm8vHrX//66173OiTY+fPnf+ADH8CY//GPf+geQ05M&#10;+vGPfzwGH90eMw8NjUxWPhFoXAQUTS+44AKcfHBsZdklLR3Xdp4IJvq+970PMeWYY445//zzTz75&#10;ZP6E6fKVCzqhv9OnT2ewCq812IjLN/1ZoL2nI0HjGsakrXlS2CFevV6AuATwGS4BzKiyUpsfkUc/&#10;+tE0e4a8TN/8/ve/dyoH8sovAucZ73IVYYzSfXDSNrDxenCXZ9G9wWKvueYahlIve9nLsE8O6PDo&#10;uvR/xVz//e9/o8KyVPmyyy479dRT6d5wfuU8eTTj3XbbjQuJ2sOzcC29YHZ14/Va876JAG2TXumB&#10;Bx547WtfSwuFntL7wF9ZrUXL/c1vfkP8AZr/85//fHL+7ne/4yvDFzh5wmQLV0GCHaPaN6nFRgyT&#10;BDkRaBQEksIO8aYcreIyT7cd8zWMfQmbxRhXTevWW2+la9ebXh8juQIkgMTMrPO2mRKBMUOADkmi&#10;iSkSOZI/1WVJdHg6syq9MIFAD8cB3FSpFW+58EPgTwwbY2b5MyM3+8Ls6sbsPeaNEoE6BGiGZ599&#10;Nj0LDZYmbJMkQV6ZLZw3b55+sYw8CZxnUDy+Df91LuFaRq36D3DsVzb5TIlAYyGQFHZY74tm74JN&#10;l8JwgJ/r0UcfzRYGzL1++tOf5gw/KE7oGAjWXwSjFOXyl2GhnJlGDwFHXCg0MSfgWmZMNGYVdY3F&#10;ULVqjplVYBYSCqs2o91SgosUDSdJCRlhY/ReVJaUCGwCAjRMFlrcddddDERx6aFh0pxp7MylwFY5&#10;6dosh69EgCZIues3wn/doCKKL87V+FU4FWxCbTJrIjDeCCSFHeINBBMlnwu3Sfxw3H777W94wxsI&#10;K83Al32M6OaZ2TFQkXyXM5BaflBy+ct4G/lkvD8WyNgJI8RcCe+KkkpsY6wRE1W2cbilwqphG6Dg&#10;SU96klfxrcEHjBbJJ8euD8v1H5PRpPKZtwIE3IWEBsgn/QvdkyNMqsYxrTtWapLBiUEOgp5yTBxo&#10;gz9GA/exHNBuBY+YVUgENgGBpLBDgOWvgH6BtHwHrLDV5z3veZw855xz2KKTnxJjl5CHHxeDRRtW&#10;2h+anHjdBJPMrKOEAGqNJW233XYs52I9or2Uyw2dhaTDg5ViuhgwpBZdh+0PiDyg5wzZ5LXknDVr&#10;lnFkM6jWKL2fLCYRGAkCjCRpjHQ0NFi6JP6kRXOGDbrYuIRwWhYqbUWvxZMtuiRO4gUH2fVC2rJ9&#10;k5FJksKO5H3kNeOKQFLYIeA/4IADyEFcEts5n7R8mCvLX1j7GU6EBt5zEodfB31huYpPfJKMUpQp&#10;ERhjBNRWmSigc0KLVUnFaLVk5RmYLkSWYyQceC0ReRBiyYDpasbOVLJGhM7PfjECSY7x4+TtEoFE&#10;gAZLJBwGpS7NNAwOsLzlLW9BW/na177mFIqsFHdYZRfd20h6Ae21114S1vCYp2mn1JLW1XAIJIUd&#10;4pXtuuuu5CAskd227vOE5aPL/8UvfqEiBZ3Vo4iTLOt2S08XcXO85557+jORKREYSwQMGIkpPuYx&#10;j+G+P/vZz8KnxQA6dn7/+te/6BTlpnR4/MlGBoaf5Ax9JIGNMezHPvaxdo0ZXmMsX2LeKxEoI4As&#10;gv5KY+QkOxQw7LQ9cpLgd/z5/ve/n8Ve7DrLkPXzn/88fu1E05Pjkocm7IaR7JdedgfKQWmaWYMi&#10;kBR2iBfHApenP/3pzMWoS+kae+yxx/KJL8ErX/lKFnQTzYTfiCuuuOIVr3hFeSk3xJf1oWxLmz8Q&#10;Ddo8GrrazAbQvWF7zCRsv/32f/jDH3gc45nrP0dcdBjqu971LuLB3XbbbZjxD3/4wzPPPJNVILEI&#10;jE6RWAQ77LADZlze06uhkcnKJwINioA7nMNKadEMOHkKYzxzcOSRR37kIx/hz1e96lU0WMQXKOyL&#10;XvQiB6KOWvkWZwPGtIceeqgIqNGGs3uDwpLVnrQIFFvVTdqHH+aDE6yEMNHIq/vtt58zs1zISSIQ&#10;4WVIaILjjjuOUNLf+9732L7vxBNPdHE3vxqnn346g2BHvZkSgTFGwBgC3pRJRiJEMqaKBcj6w2Gf&#10;zDyy3zpUlZ04sHO6N5ckqstCgtl/jtjG7GYZS0Aczo3x4+TtEoFEIBo1kXDYTOeWW2551KMeVW6M&#10;9ERf+tKXaL/szoW8QvwBpwSFbuXKlWzQxW4mxDJ3I8nwheXbbNRpYA2HQFLYoV8Za1xYs7XjjjsS&#10;C5bfAgMVbeQyO3g25ORHBF4LwQ3iO/TNMkcisAUQQEllrEXfhlRj8faFfrqSQ+fXuLmesuzUddBB&#10;B6HOMvOQzHULvJksMhHYZARotitWrFiyZAlTKITNKpNUylJSLTfnaLmf/OQnv//97yPEbrwL2+QK&#10;5QWJwDghkFLK0MCzxoW+H73q0ksvJfeQjV8e8MEPfhA3A/hrOSbf0DfLHInAKCGgkxz9GQdMILz9&#10;7W/HGhlZBX/lwAAa9HZGJIg7M2yDv7LM673vfe9rXvOaxYsXRyxYZy0zJQKJwNgjEJ6ve+yxBzuc&#10;/+hHP2JdV4w8Ja9GcoyTnuETdzjchNjBK0PAjv2LyztuIQSqMK0tVPTEKNb2T4yhww47jPiv7DRL&#10;Mjj8YA9IZ8/gGF8lJnrMkxM0E8MYGuspDKElPcWMiUuAk8B5552HGxzrt7BSzdI952JsxiVMGuhH&#10;e8YZZxCFgClLF4LIdxnC5aissSwhazthECjv/kisG8joZz7zGUaYNnO6qlBkYz8dg+LdcccdH/rQ&#10;h/BtW7p0aa7NmDD2kA+SjgRD24CdPYntDFjsCQM46qijBvsVYB0ou6SwDzVuhTF9k44EQ6OcObYA&#10;AsFiw42V6BkXXXTRu9/97oiIHlYaTgWYOvoras3+++//zGc+s65efBURZ7dAlbPIRCARGBQBW2t0&#10;KDTwiy++mOlB1hbPnz/f2OT2TeVOhzAj55577rJly4gdm3pKmtdEQuD/AyKK5cyBtkMiAAAAAElF&#10;TkSuQmCCUEsBAi0AFAAGAAgAAAAhALGCZ7YKAQAAEwIAABMAAAAAAAAAAAAAAAAAAAAAAFtDb250&#10;ZW50X1R5cGVzXS54bWxQSwECLQAUAAYACAAAACEAOP0h/9YAAACUAQAACwAAAAAAAAAAAAAAAAA7&#10;AQAAX3JlbHMvLnJlbHNQSwECLQAUAAYACAAAACEAfuPJTTMDAACHBwAADgAAAAAAAAAAAAAAAAA6&#10;AgAAZHJzL2Uyb0RvYy54bWxQSwECLQAUAAYACAAAACEAqiYOvrwAAAAhAQAAGQAAAAAAAAAAAAAA&#10;AACZBQAAZHJzL19yZWxzL2Uyb0RvYy54bWwucmVsc1BLAQItABQABgAIAAAAIQDiq1fe3gAAAAUB&#10;AAAPAAAAAAAAAAAAAAAAAIwGAABkcnMvZG93bnJldi54bWxQSwECLQAKAAAAAAAAACEAAnJYjAl1&#10;AgAJdQIAFAAAAAAAAAAAAAAAAACXBwAAZHJzL21lZGlhL2ltYWdlMS5wbmdQSwUGAAAAAAYABgB8&#10;AQAA0nwCAAAA&#10;">
                 <v:shapetype id="_x0000_t75" coordsize="21600,21600" o:spt="75" o:preferrelative="t" path="m@4@5l@4@11@9@11@9@5xe" filled="f" stroked="f">
                   <v:stroke joinstyle="miter"/>
                   <v:formulas>
@@ -17436,7 +17586,7 @@
             <w:sz w:val="20"/>
             <w:szCs w:val="20"/>
           </w:rPr>
-          <w:t>1</w:t>
+          <w:t>19</w:t>
         </w:r>
         <w:r>
           <w:rPr>
@@ -20446,7 +20596,7 @@
 </file>
 
 <file path=customXml/itemProps1.xml><?xml version="1.0" encoding="utf-8"?>
-<ds:datastoreItem xmlns:ds="http://schemas.openxmlformats.org/officeDocument/2006/customXml" ds:itemID="{5BE2549C-8800-4835-BB00-B1A327C29E41}">
+<ds:datastoreItem xmlns:ds="http://schemas.openxmlformats.org/officeDocument/2006/customXml" ds:itemID="{E2A6407B-517A-40F6-A7F9-AE36C71B8A02}">
   <ds:schemaRefs>
     <ds:schemaRef ds:uri="http://schemas.openxmlformats.org/officeDocument/2006/bibliography"/>
   </ds:schemaRefs>

</xml_diff>

<commit_message>
- Mô tả ứng dụng. - Tạo thư mục cần ghi đĩa.
</commit_message>
<xml_diff>
--- a/Báo cáo.docx
+++ b/Báo cáo.docx
@@ -665,12 +665,7 @@
             <w:jc w:val="center"/>
           </w:pPr>
           <w:r>
-            <w:t>Mục lụ</w:t>
-          </w:r>
-          <w:bookmarkStart w:id="0" w:name="_GoBack"/>
-          <w:bookmarkEnd w:id="0"/>
-          <w:r>
-            <w:t>c</w:t>
+            <w:t>Mục lục</w:t>
           </w:r>
         </w:p>
         <w:p>
@@ -2874,8 +2869,8 @@
           <w:szCs w:val="36"/>
         </w:rPr>
       </w:pPr>
+      <w:bookmarkStart w:id="0" w:name="_Toc381588826"/>
       <w:bookmarkStart w:id="1" w:name="_Toc334125726"/>
-      <w:bookmarkStart w:id="2" w:name="_Toc381588826"/>
       <w:r>
         <w:rPr>
           <w:rFonts w:ascii="Times New Roman" w:hAnsi="Times New Roman" w:cs="Times New Roman"/>
@@ -2893,7 +2888,7 @@
         </w:rPr>
         <w:t>nhóm</w:t>
       </w:r>
-      <w:bookmarkEnd w:id="2"/>
+      <w:bookmarkEnd w:id="0"/>
     </w:p>
     <w:tbl>
       <w:tblPr>
@@ -3452,7 +3447,7 @@
           <w:szCs w:val="36"/>
         </w:rPr>
       </w:pPr>
-      <w:bookmarkStart w:id="3" w:name="_Toc381588827"/>
+      <w:bookmarkStart w:id="2" w:name="_Toc381588827"/>
       <w:r>
         <w:rPr>
           <w:rFonts w:ascii="Times New Roman" w:hAnsi="Times New Roman" w:cs="Times New Roman"/>
@@ -3462,7 +3457,7 @@
         <w:t>Danh mục các kí hiệu, chữ viết tắt và ý nghĩa</w:t>
       </w:r>
       <w:bookmarkEnd w:id="1"/>
-      <w:bookmarkEnd w:id="3"/>
+      <w:bookmarkEnd w:id="2"/>
     </w:p>
     <w:tbl>
       <w:tblPr>
@@ -4071,9 +4066,9 @@
           <w:szCs w:val="36"/>
         </w:rPr>
       </w:pPr>
-      <w:bookmarkStart w:id="4" w:name="_Toc278551872"/>
-      <w:bookmarkStart w:id="5" w:name="_Toc291079375"/>
-      <w:bookmarkStart w:id="6" w:name="_Toc334125728"/>
+      <w:bookmarkStart w:id="3" w:name="_Toc278551872"/>
+      <w:bookmarkStart w:id="4" w:name="_Toc291079375"/>
+      <w:bookmarkStart w:id="5" w:name="_Toc334125728"/>
       <w:r>
         <w:rPr>
           <w:rFonts w:ascii="Times New Roman" w:hAnsi="Times New Roman" w:cs="Times New Roman"/>
@@ -4097,7 +4092,7 @@
           <w:szCs w:val="36"/>
         </w:rPr>
       </w:pPr>
-      <w:bookmarkStart w:id="7" w:name="_Toc381588828"/>
+      <w:bookmarkStart w:id="6" w:name="_Toc381588828"/>
       <w:r>
         <w:rPr>
           <w:rFonts w:ascii="Times New Roman" w:hAnsi="Times New Roman" w:cs="Times New Roman"/>
@@ -4107,10 +4102,10 @@
         <w:lastRenderedPageBreak/>
         <w:t>Danh mục hình vẽ, đồ thị</w:t>
       </w:r>
+      <w:bookmarkEnd w:id="3"/>
       <w:bookmarkEnd w:id="4"/>
       <w:bookmarkEnd w:id="5"/>
       <w:bookmarkEnd w:id="6"/>
-      <w:bookmarkEnd w:id="7"/>
     </w:p>
     <w:p>
       <w:pPr>
@@ -5958,7 +5953,7 @@
           <w:szCs w:val="36"/>
         </w:rPr>
       </w:pPr>
-      <w:bookmarkStart w:id="8" w:name="_Toc381588829"/>
+      <w:bookmarkStart w:id="7" w:name="_Toc381588829"/>
       <w:r>
         <w:rPr>
           <w:rFonts w:ascii="Times New Roman" w:hAnsi="Times New Roman" w:cs="Times New Roman"/>
@@ -6144,7 +6139,7 @@
         </w:rPr>
         <w:t>ặt</w:t>
       </w:r>
-      <w:bookmarkEnd w:id="8"/>
+      <w:bookmarkEnd w:id="7"/>
     </w:p>
     <w:p>
       <w:pPr>
@@ -6161,8 +6156,8 @@
           <w:szCs w:val="32"/>
         </w:rPr>
       </w:pPr>
+      <w:bookmarkStart w:id="8" w:name="_Toc381588830"/>
       <w:bookmarkStart w:id="9" w:name="_Toc378665954"/>
-      <w:bookmarkStart w:id="10" w:name="_Toc381588830"/>
       <w:r>
         <w:rPr>
           <w:rFonts w:ascii="Times New Roman" w:hAnsi="Times New Roman" w:cs="Times New Roman"/>
@@ -6172,7 +6167,7 @@
         </w:rPr>
         <w:t>Nhận dạng khuôn mặt</w:t>
       </w:r>
-      <w:bookmarkEnd w:id="10"/>
+      <w:bookmarkEnd w:id="8"/>
     </w:p>
     <w:p>
       <w:pPr>
@@ -6420,7 +6415,7 @@
           <w:szCs w:val="26"/>
         </w:rPr>
       </w:pPr>
-      <w:bookmarkStart w:id="11" w:name="_Toc381077825"/>
+      <w:bookmarkStart w:id="10" w:name="_Toc381077825"/>
       <w:r>
         <w:rPr>
           <w:rFonts w:ascii="Times New Roman" w:hAnsi="Times New Roman" w:cs="Times New Roman"/>
@@ -6539,7 +6534,7 @@
         </w:rPr>
         <w:t>và ứng dụng dựa trên MRTD (hình phải)</w:t>
       </w:r>
-      <w:bookmarkEnd w:id="11"/>
+      <w:bookmarkEnd w:id="10"/>
     </w:p>
     <w:p>
       <w:pPr>
@@ -6689,7 +6684,7 @@
           <w:szCs w:val="26"/>
         </w:rPr>
       </w:pPr>
-      <w:bookmarkStart w:id="12" w:name="_Toc381077826"/>
+      <w:bookmarkStart w:id="11" w:name="_Toc381077826"/>
       <w:r>
         <w:rPr>
           <w:rFonts w:ascii="Times New Roman" w:hAnsi="Times New Roman" w:cs="Times New Roman"/>
@@ -6777,7 +6772,7 @@
         </w:rPr>
         <w:t xml:space="preserve"> các lĩnh vực trong sinh trắc học</w:t>
       </w:r>
-      <w:bookmarkEnd w:id="12"/>
+      <w:bookmarkEnd w:id="11"/>
     </w:p>
     <w:p>
       <w:pPr>
@@ -7004,7 +6999,7 @@
           <w:szCs w:val="32"/>
         </w:rPr>
       </w:pPr>
-      <w:bookmarkStart w:id="13" w:name="_Toc381588831"/>
+      <w:bookmarkStart w:id="12" w:name="_Toc381588831"/>
       <w:r>
         <w:rPr>
           <w:rFonts w:ascii="Times New Roman" w:hAnsi="Times New Roman" w:cs="Times New Roman"/>
@@ -7024,7 +7019,7 @@
         <w:t xml:space="preserve"> khuôn mặt</w:t>
       </w:r>
       <w:bookmarkEnd w:id="9"/>
-      <w:bookmarkEnd w:id="13"/>
+      <w:bookmarkEnd w:id="12"/>
     </w:p>
     <w:p>
       <w:pPr>
@@ -7429,7 +7424,7 @@
           <w:szCs w:val="26"/>
         </w:rPr>
       </w:pPr>
-      <w:bookmarkStart w:id="14" w:name="_Toc381077827"/>
+      <w:bookmarkStart w:id="13" w:name="_Toc381077827"/>
       <w:r>
         <w:rPr>
           <w:rFonts w:ascii="Times New Roman" w:hAnsi="Times New Roman" w:cs="Times New Roman"/>
@@ -7517,7 +7512,7 @@
         </w:rPr>
         <w:t xml:space="preserve"> Khuôn mặt được chia thành những thành phần đặc trưng</w:t>
       </w:r>
-      <w:bookmarkEnd w:id="14"/>
+      <w:bookmarkEnd w:id="13"/>
     </w:p>
     <w:p>
       <w:pPr>
@@ -7534,8 +7529,8 @@
           <w:szCs w:val="32"/>
         </w:rPr>
       </w:pPr>
-      <w:bookmarkStart w:id="15" w:name="_Toc378665955"/>
-      <w:bookmarkStart w:id="16" w:name="_Toc381588832"/>
+      <w:bookmarkStart w:id="14" w:name="_Toc378665955"/>
+      <w:bookmarkStart w:id="15" w:name="_Toc381588832"/>
       <w:r>
         <w:rPr>
           <w:rFonts w:ascii="Times New Roman" w:hAnsi="Times New Roman" w:cs="Times New Roman"/>
@@ -7545,8 +7540,8 @@
         </w:rPr>
         <w:t>Miêu tả đặc trưng khuôn mặt</w:t>
       </w:r>
+      <w:bookmarkEnd w:id="14"/>
       <w:bookmarkEnd w:id="15"/>
-      <w:bookmarkEnd w:id="16"/>
     </w:p>
     <w:p>
       <w:pPr>
@@ -7897,7 +7892,7 @@
           <w:szCs w:val="26"/>
         </w:rPr>
       </w:pPr>
-      <w:bookmarkStart w:id="17" w:name="_Toc381077828"/>
+      <w:bookmarkStart w:id="16" w:name="_Toc381077828"/>
       <w:r>
         <w:rPr>
           <w:rFonts w:ascii="Times New Roman" w:hAnsi="Times New Roman" w:cs="Times New Roman"/>
@@ -7995,7 +7990,7 @@
         </w:rPr>
         <w:t>Đặc trưng nhận dạng khuôn mặt</w:t>
       </w:r>
-      <w:bookmarkEnd w:id="17"/>
+      <w:bookmarkEnd w:id="16"/>
     </w:p>
     <w:p>
       <w:pPr>
@@ -8280,7 +8275,7 @@
           <w:szCs w:val="36"/>
         </w:rPr>
       </w:pPr>
-      <w:bookmarkStart w:id="18" w:name="_Toc381588833"/>
+      <w:bookmarkStart w:id="17" w:name="_Toc381588833"/>
       <w:r>
         <w:rPr>
           <w:rFonts w:ascii="Times New Roman" w:hAnsi="Times New Roman" w:cs="Times New Roman"/>
@@ -8329,7 +8324,7 @@
         </w:rPr>
         <w:t>LBP</w:t>
       </w:r>
-      <w:bookmarkEnd w:id="18"/>
+      <w:bookmarkEnd w:id="17"/>
     </w:p>
     <w:p>
       <w:pPr>
@@ -8345,7 +8340,7 @@
           <w:szCs w:val="32"/>
         </w:rPr>
       </w:pPr>
-      <w:bookmarkStart w:id="19" w:name="_Toc381588834"/>
+      <w:bookmarkStart w:id="18" w:name="_Toc381588834"/>
       <w:r>
         <w:rPr>
           <w:rFonts w:ascii="Times New Roman" w:hAnsi="Times New Roman" w:cs="Times New Roman"/>
@@ -8364,7 +8359,7 @@
         </w:rPr>
         <w:t>LBP</w:t>
       </w:r>
-      <w:bookmarkEnd w:id="19"/>
+      <w:bookmarkEnd w:id="18"/>
     </w:p>
     <w:p>
       <w:pPr>
@@ -8593,7 +8588,7 @@
           <w:szCs w:val="26"/>
         </w:rPr>
       </w:pPr>
-      <w:bookmarkStart w:id="20" w:name="_Toc381077829"/>
+      <w:bookmarkStart w:id="19" w:name="_Toc381077829"/>
       <w:r>
         <w:rPr>
           <w:rFonts w:ascii="Times New Roman" w:hAnsi="Times New Roman" w:cs="Times New Roman"/>
@@ -8701,7 +8696,7 @@
         </w:rPr>
         <w:t xml:space="preserve"> trước đó</w:t>
       </w:r>
-      <w:bookmarkEnd w:id="20"/>
+      <w:bookmarkEnd w:id="19"/>
     </w:p>
     <w:p>
       <w:pPr>
@@ -8728,7 +8723,7 @@
           <w:szCs w:val="32"/>
         </w:rPr>
       </w:pPr>
-      <w:bookmarkStart w:id="21" w:name="_Toc381588835"/>
+      <w:bookmarkStart w:id="20" w:name="_Toc381588835"/>
       <w:r>
         <w:rPr>
           <w:rFonts w:ascii="Times New Roman" w:hAnsi="Times New Roman" w:cs="Times New Roman"/>
@@ -8738,7 +8733,7 @@
         </w:rPr>
         <w:t>LBP trong miền không gian (LBP-2D)</w:t>
       </w:r>
-      <w:bookmarkEnd w:id="21"/>
+      <w:bookmarkEnd w:id="20"/>
     </w:p>
     <w:p>
       <w:pPr>
@@ -9043,7 +9038,7 @@
           <w:szCs w:val="26"/>
         </w:rPr>
       </w:pPr>
-      <w:bookmarkStart w:id="22" w:name="_Toc381077830"/>
+      <w:bookmarkStart w:id="21" w:name="_Toc381077830"/>
       <w:r>
         <w:rPr>
           <w:rFonts w:ascii="Times New Roman" w:hAnsi="Times New Roman" w:cs="Times New Roman"/>
@@ -9131,7 +9126,7 @@
         </w:rPr>
         <w:t xml:space="preserve"> Toán tử LBP cơ bản</w:t>
       </w:r>
-      <w:bookmarkEnd w:id="22"/>
+      <w:bookmarkEnd w:id="21"/>
     </w:p>
     <w:p>
       <w:pPr>
@@ -9267,7 +9262,7 @@
           <w:szCs w:val="26"/>
         </w:rPr>
       </w:pPr>
-      <w:bookmarkStart w:id="23" w:name="_Toc381077831"/>
+      <w:bookmarkStart w:id="22" w:name="_Toc381077831"/>
       <w:r>
         <w:rPr>
           <w:rFonts w:ascii="Times New Roman" w:hAnsi="Times New Roman" w:cs="Times New Roman"/>
@@ -9355,7 +9350,7 @@
         </w:rPr>
         <w:t xml:space="preserve"> Tập lân cận của các (P, R) khác nhau. Giá trị điểm ảnh song tuyến nội suy nếu điểm lấy mẫu không nằm ở trung tâm của điểm ảnh.</w:t>
       </w:r>
-      <w:bookmarkEnd w:id="23"/>
+      <w:bookmarkEnd w:id="22"/>
     </w:p>
     <w:p>
       <w:pPr>
@@ -9809,7 +9804,7 @@
           <w:szCs w:val="26"/>
         </w:rPr>
       </w:pPr>
-      <w:bookmarkStart w:id="24" w:name="_Toc381077832"/>
+      <w:bookmarkStart w:id="23" w:name="_Toc381077832"/>
       <w:r>
         <w:rPr>
           <w:rFonts w:ascii="Times New Roman" w:hAnsi="Times New Roman" w:cs="Times New Roman"/>
@@ -9928,7 +9923,7 @@
         <w:br/>
         <w:t>(vòng tròn trắng đại diện 1, đen đại diện cho 0)</w:t>
       </w:r>
-      <w:bookmarkEnd w:id="24"/>
+      <w:bookmarkEnd w:id="23"/>
     </w:p>
     <w:p>
       <w:pPr>
@@ -10479,7 +10474,7 @@
           <w:szCs w:val="26"/>
         </w:rPr>
       </w:pPr>
-      <w:bookmarkStart w:id="25" w:name="_Toc381077833"/>
+      <w:bookmarkStart w:id="24" w:name="_Toc381077833"/>
       <w:r>
         <w:rPr>
           <w:rFonts w:ascii="Times New Roman" w:hAnsi="Times New Roman" w:cs="Times New Roman"/>
@@ -10681,7 +10676,7 @@
         </w:rPr>
         <w:t xml:space="preserve"> Nối các biểu đổ lại với nhau</w:t>
       </w:r>
-      <w:bookmarkEnd w:id="25"/>
+      <w:bookmarkEnd w:id="24"/>
     </w:p>
     <w:p>
       <w:pPr>
@@ -11001,7 +10996,7 @@
           <w:szCs w:val="32"/>
         </w:rPr>
       </w:pPr>
-      <w:bookmarkStart w:id="26" w:name="_Toc381588836"/>
+      <w:bookmarkStart w:id="25" w:name="_Toc381588836"/>
       <w:r>
         <w:rPr>
           <w:rFonts w:ascii="Times New Roman" w:hAnsi="Times New Roman" w:cs="Times New Roman"/>
@@ -11011,7 +11006,7 @@
         </w:rPr>
         <w:t>LBP trong miền không gian và thời gian (LBP-3D)</w:t>
       </w:r>
-      <w:bookmarkEnd w:id="26"/>
+      <w:bookmarkEnd w:id="25"/>
     </w:p>
     <w:p>
       <w:pPr>
@@ -12677,7 +12672,7 @@
           <w:szCs w:val="32"/>
         </w:rPr>
       </w:pPr>
-      <w:bookmarkStart w:id="27" w:name="_Toc381588837"/>
+      <w:bookmarkStart w:id="26" w:name="_Toc381588837"/>
       <w:r>
         <w:rPr>
           <w:rFonts w:ascii="Times New Roman" w:hAnsi="Times New Roman" w:cs="Times New Roman"/>
@@ -12696,7 +12691,7 @@
         </w:rPr>
         <w:t>mức</w:t>
       </w:r>
-      <w:bookmarkEnd w:id="27"/>
+      <w:bookmarkEnd w:id="26"/>
     </w:p>
     <w:p>
       <w:pPr>
@@ -12834,7 +12829,7 @@
           <w:szCs w:val="26"/>
         </w:rPr>
       </w:pPr>
-      <w:bookmarkStart w:id="28" w:name="_Toc381077834"/>
+      <w:bookmarkStart w:id="27" w:name="_Toc381077834"/>
       <w:r>
         <w:rPr>
           <w:rFonts w:ascii="Times New Roman" w:hAnsi="Times New Roman" w:cs="Times New Roman"/>
@@ -12924,7 +12919,7 @@
         </w:rPr>
         <w:t xml:space="preserve"> gần kề và kết hợp các luật bất khả thi.</w:t>
       </w:r>
-      <w:bookmarkEnd w:id="28"/>
+      <w:bookmarkEnd w:id="27"/>
     </w:p>
     <w:p>
       <w:pPr>
@@ -13189,7 +13184,7 @@
           <w:szCs w:val="32"/>
         </w:rPr>
       </w:pPr>
-      <w:bookmarkStart w:id="29" w:name="_Toc381588838"/>
+      <w:bookmarkStart w:id="28" w:name="_Toc381588838"/>
       <w:r>
         <w:rPr>
           <w:rFonts w:ascii="Times New Roman" w:hAnsi="Times New Roman" w:cs="Times New Roman"/>
@@ -13199,17 +13194,17 @@
         </w:rPr>
         <w:t>Miêu tả khuôn mặt sử dụng LBP</w:t>
       </w:r>
-      <w:bookmarkStart w:id="30" w:name="_Toc379962665"/>
-      <w:bookmarkStart w:id="31" w:name="_Toc379962582"/>
-      <w:bookmarkStart w:id="32" w:name="_Toc379962666"/>
-      <w:bookmarkStart w:id="33" w:name="_Toc380041061"/>
-      <w:bookmarkStart w:id="34" w:name="_Toc380041096"/>
+      <w:bookmarkStart w:id="29" w:name="_Toc379962665"/>
+      <w:bookmarkStart w:id="30" w:name="_Toc379962582"/>
+      <w:bookmarkStart w:id="31" w:name="_Toc379962666"/>
+      <w:bookmarkStart w:id="32" w:name="_Toc380041061"/>
+      <w:bookmarkStart w:id="33" w:name="_Toc380041096"/>
+      <w:bookmarkEnd w:id="28"/>
       <w:bookmarkEnd w:id="29"/>
       <w:bookmarkEnd w:id="30"/>
       <w:bookmarkEnd w:id="31"/>
       <w:bookmarkEnd w:id="32"/>
       <w:bookmarkEnd w:id="33"/>
-      <w:bookmarkEnd w:id="34"/>
     </w:p>
     <w:p>
       <w:pPr>
@@ -13225,7 +13220,7 @@
           <w:szCs w:val="28"/>
         </w:rPr>
       </w:pPr>
-      <w:bookmarkStart w:id="35" w:name="_Toc381588839"/>
+      <w:bookmarkStart w:id="34" w:name="_Toc381588839"/>
       <w:r>
         <w:rPr>
           <w:rFonts w:ascii="Times New Roman" w:hAnsi="Times New Roman" w:cs="Times New Roman"/>
@@ -13235,7 +13230,7 @@
         </w:rPr>
         <w:t>Biểu diễn khuôn mặt với hình ảnh tĩnh</w:t>
       </w:r>
-      <w:bookmarkEnd w:id="35"/>
+      <w:bookmarkEnd w:id="34"/>
     </w:p>
     <w:p>
       <w:pPr>
@@ -14155,7 +14150,7 @@
           <w:szCs w:val="26"/>
         </w:rPr>
       </w:pPr>
-      <w:bookmarkStart w:id="36" w:name="_Toc381077835"/>
+      <w:bookmarkStart w:id="35" w:name="_Toc381077835"/>
       <w:r>
         <w:rPr>
           <w:rFonts w:ascii="Times New Roman" w:hAnsi="Times New Roman" w:cs="Times New Roman"/>
@@ -14243,7 +14238,7 @@
         </w:rPr>
         <w:t xml:space="preserve"> Biểu diễn khuôn mặt sử dụng LBP</w:t>
       </w:r>
-      <w:bookmarkEnd w:id="36"/>
+      <w:bookmarkEnd w:id="35"/>
     </w:p>
     <w:p>
       <w:pPr>
@@ -15308,7 +15303,7 @@
           <w:szCs w:val="28"/>
         </w:rPr>
       </w:pPr>
-      <w:bookmarkStart w:id="37" w:name="_Toc381588840"/>
+      <w:bookmarkStart w:id="36" w:name="_Toc381588840"/>
       <w:r>
         <w:rPr>
           <w:rFonts w:ascii="Times New Roman" w:hAnsi="Times New Roman" w:cs="Times New Roman"/>
@@ -15336,7 +15331,7 @@
         </w:rPr>
         <w:t xml:space="preserve"> khuôn mặt tuần tự</w:t>
       </w:r>
-      <w:bookmarkEnd w:id="37"/>
+      <w:bookmarkEnd w:id="36"/>
     </w:p>
     <w:p>
       <w:pPr>
@@ -15610,7 +15605,7 @@
           </mc:Choice>
           <mc:Fallback>
             <w:pict>
-              <v:group w14:anchorId="5E5263B3" id="Canvas 10" o:spid="_x0000_s1026" editas="canvas" style="width:485.65pt;height:162.35pt;mso-position-horizontal-relative:char;mso-position-vertical-relative:line" coordsize="61677,20618" o:gfxdata="UEsDBBQABgAIAAAAIQCxgme2CgEAABMCAAATAAAAW0NvbnRlbnRfVHlwZXNdLnhtbJSRwU7DMAyG&#10;70i8Q5QralN2QAit3YGOIyA0HiBK3DaicaI4lO3tSbpNgokh7Rjb3+8vyXK1tSObIJBxWPPbsuIM&#10;UDltsK/5++apuOeMokQtR4dQ8x0QXzXXV8vNzgOxRCPVfIjRPwhBagArqXQeMHU6F6yM6Rh64aX6&#10;kD2IRVXdCeUwAsYi5gzeLFvo5OcY2XqbynsTjz1nj/u5vKrmxmY+18WfRICRThDp/WiUjOluYkJ9&#10;4lUcnMpEzjM0GE83SfzMhtz57fRzwYF7SY8ZjAb2KkN8ljaZCx1IwMK1TpX/Z2RJS4XrOqOgbAOt&#10;Z+rodC5buy8MMF0a3ibsDaZjupi/tPkGAAD//wMAUEsDBBQABgAIAAAAIQA4/SH/1gAAAJQBAAAL&#10;AAAAX3JlbHMvLnJlbHOkkMFqwzAMhu+DvYPRfXGawxijTi+j0GvpHsDYimMaW0Yy2fr2M4PBMnrb&#10;Ub/Q94l/f/hMi1qRJVI2sOt6UJgd+ZiDgffL8ekFlFSbvV0oo4EbChzGx4f9GRdb25HMsYhqlCwG&#10;5lrLq9biZkxWOiqY22YiTra2kYMu1l1tQD30/bPm3wwYN0x18gb45AdQl1tp5j/sFB2T0FQ7R0nT&#10;NEV3j6o9feQzro1iOWA14Fm+Q8a1a8+Bvu/d/dMb2JY5uiPbhG/ktn4cqGU/er3pcvwCAAD//wMA&#10;UEsDBBQABgAIAAAAIQB+48lNMwMAAIcHAAAOAAAAZHJzL2Uyb0RvYy54bWysVWFvmzAQ/T5p/wHx&#10;nWIoSQA1rVpIpkndVk3bD3CMCdbARraTtJr233dnQtIsmzqtQwIO+3x+9+6dubp57Fpvy7URSs79&#10;6IL4HpdMVUKu5/7XL8sg9T1jqaxoqySf+0/c+DfXb99c7fqcx6pRbcW1B0GkyXf93G+s7fMwNKzh&#10;HTUXqucSJmulO2rhU6/DStMdRO/aMCZkGu6UrnqtGDcGRsth0r928euaM/uprg23Xjv3AZt1T+2e&#10;K3yG11c0X2vaN4LtYdB/QNFRIWHTQ6iSWupttDgL1QmmlVG1vWCqC1VdC8ZdDpBNRH7JpqByS41L&#10;hgE7I0Cw/mPc1RpxS7UUbQtshBA9xzF876A+HKdbeeo0jDjfvU8vWA73nkOwziC+XEtYZTea+/sg&#10;3V/F6Kj+tukDoLOnVqxEK+yTkwbwhqDk9kGwBz18sI/bB+2Jau5nvidpB4qEWdzUm6AWcAH6DCso&#10;ZnSv2DfjSVU0VK75relBU6B0WD4Oaa12DaeVwWGk8DSK+zxBsWpFj3Qjp2jv8wVZviz/QTKlYpuO&#10;Szv0gOYtpK6kaURvfE/nvFtxyFG/ryKnSv5o743F7cAadPk9Tm8JyeK7oJiQIkjIbBHcZsksmJHF&#10;LCFJGhVR8QNXR0m+MRxooG3Zi7FJouQM7W+1vW/XQd6uTbwtdc2ITDlA49tBhCGkBLEazT4D2eAH&#10;ttXcsgbNGpjbj4PzYcLRfGQWa2B6KPZq90FVUGe6scqR8VjrDuMAk96jOwmeDicB0sNgcBrNEmDB&#10;9xjMxWSappfurIANx+W9NvYdV52HBnANSF14uoU8htxGF9zt0GB/aiZHxVmVMpIt0kWaBEk8XUCV&#10;yjK4XRZJMF1Gs0l5WRZFGY1VakRVcYnCen2RHOeqFdWoU6PXq6LVQ/GW7nJahwoc3UIUyxHGWFgM&#10;dhReFsUJuYuzYDlNZ0GyTCZBNiNpQKLsLpuSJEvK5WlK90Ly16fk7aDrJ/HEVekZaBTas9yIu85z&#10;o3knLPyrWtHN/fTgRHNs/YWsnEwtFe1gP6MC4R+pGDQ/aH0UKcyiCTdY7uDt0Tr5nTz/dl7H/+f1&#10;TwAAAP//AwBQSwMEFAAGAAgAAAAhAKomDr68AAAAIQEAABkAAABkcnMvX3JlbHMvZTJvRG9jLnht&#10;bC5yZWxzhI9BasMwEEX3hdxBzD6WnUUoxbI3oeBtSA4wSGNZxBoJSS317SPIJoFAl/M//z2mH//8&#10;Kn4pZRdYQde0IIh1MI6tguvle/8JIhdkg2tgUrBRhnHYffRnWrHUUV5czKJSOCtYSolfUma9kMfc&#10;hEhcmzkkj6WeycqI+oaW5KFtjzI9M2B4YYrJKEiT6UBctljN/7PDPDtNp6B/PHF5o5DOV3cFYrJU&#10;FHgyDh9h10S2IIdevjw23AEAAP//AwBQSwMEFAAGAAgAAAAhAOKrV97eAAAABQEAAA8AAABkcnMv&#10;ZG93bnJldi54bWxMj1FLwzAUhd8F/0O4gm8uXVfWrTYdIiiiD9Ot4GvW3LXB5KY02Vr99UZf9OXC&#10;4RzO+W65maxhZxy8diRgPkuAITVOaWoF1PuHmxUwHyQpaRyhgE/0sKkuL0pZKDfSG553oWWxhHwh&#10;BXQh9AXnvunQSj9zPVL0jm6wMkQ5tFwNcozl1vA0SZbcSk1xoZM93nfYfOxOVkCWHs3q9XH58vVU&#10;1+Pze6bzZKuFuL6a7m6BBZzCXxh+8CM6VJHp4E6kPDMC4iPh90Zvnc8XwA4CFmmWA69K/p+++gYA&#10;AP//AwBQSwMECgAAAAAAAAAhAAJyWIwJdQIACXUCABQAAABkcnMvbWVkaWEvaW1hZ2UxLnBuZ4lQ&#10;TkcNChoKAAAADUlIRFIAAAOWAAABNAgCAAAA2CI75QAAAAFzUkdCAK7OHOkAAP/KSURBVHhe7L0H&#10;wB3XWec99fZ73171FvUuS7LkHidx4pgUSIMkQKi7EBJgw8J+dBIg7AK7y5Zvl2/7UhMgpHfH6XHv&#10;ltW7Xr29396mfb9zH3nyIkt2ZMuOFM34+mreuTNnznlm5sz//M//eR69dP8TB04frelNx9TqTcdI&#10;ZWuGVXDcnOZqphHoBv9pgW76uuEHRqB5lsGiaZrv+2ZrYaXZbLKRFa+16LpuWZZt23wHQcDOLOGK&#10;/KlrpueqPTVbs3Q/0az3NJzhWHImHawaWJ3buFOz7bqpeZqWpia1upbMcBQnolgpjdN95jOfGR8f&#10;n5ubazQaVEAq47puMplkTznReYs644WW86q3cheKlfZyrDTTcRxpWvgTtWKd7fF4nO2ssPOaNWtu&#10;uummDRs2JBKJ5yj/gvX5vtl4MYN/3zQwakhkgcgCkQUiC0QWiCzw8ltA/9K//fcPfPtbxeJy1WvO&#10;N+oVK14z41osafpVTdc98CsYNtAMXzf5bkFYASVgsnBFUCzYkYWN4LlYLAbIE7C7cgmRnGXFdC/w&#10;Dd3VXNeptXvuxnh6c67Lt709d75uz1vfrnV2Oz6/uclETAPFapbgSCmT7SdPnvzjP/7jv//7v2cj&#10;mBUESeEs/MTZLxdkpHCpPwVyammywHcBtWwHtfMTK/V6nS2Ca0HV11133S/90i+96U1v6u/vf7Yp&#10;Xv6L/T05YwRhvydmj04aWSCyQGSByAKRBb6/LaB/9P/5lW9//DNGodTUg0k7mEkk5puBZWcNs+Hr&#10;kKA635CPFvitBWGbmoJ0AuaE8hSQJxBNeMrwm5WLsp5NTzdMiN6mGfhOvVfTt9ip1WYyk1+8/u0/&#10;9Mqf/2l78xZNi/kN10jFy5qfapG5gh2lzIMHD77vfe97/PHHt2/ffuONN3Z2dvKrQNhwn2dfvBCS&#10;nvfTxSCmQHNAquBjWQRDswgZzD58g1nL5XK1WqV6fD/55JODg4Mf/OAHf+RHfqSrq+tyQeqr7naM&#10;IOxVd8miCkcWiCwQWSCyQGSBK98C+j+856ef+tjnVrlGurvd3b5Wu27bsp3x9aQW1JnEd5WIQMFS&#10;Uzct1jRIU9CaYh9pG6RjrVYDyYH/2traoEJTqRQ/MY0uM+lASQjR86xwDtM0XYqk/KYJTHY6m17b&#10;XL5y+NTyA9/u3775xne8ZfWrb9dGV3tGTEsk666WVvKBc/oBKgDRe+rUqZ//+Z8/cODAu971rp/6&#10;qZ8aGRnhpAIxhSK9oPUvBiUvhrQEmwq7LBICYYIFuQJt+QkjsA5+XV5enpmZYUupVPr0pz/NIX/4&#10;h3/41re+tb29/cq/FV6iGkYQ9iUybFRsZIHIApEFIgtEFriWLaD/zY+948Rn77kukR0YHRh846uG&#10;3/7mYHhtPUgYug/HCMRkrt8w0QS0BAR+AG8KjAOlAdqAbiyYD0AJhAW/sgDvhKEER6IlEOOGOOY7&#10;K56nmZYXaA3dh1aNQ3QeOProJ7/w4Ef+b1Cp33jzTTvf+obs6273+wc0M20AnI3vcL2iiD1x4sQv&#10;/uIvnj59+md/9mfBsr29vQKmL/uUvcLsKwQMKyEsZ8QacK6g+UKhsLS0BITFJouLi3/7t3/L9j/4&#10;gz8AwnZ0dIi64BpcIgh7DV70qMmRBSILRBaILBBZ4KW2gLHU9CarlbP5hamp8cXjJwqHj1qlciYZ&#10;T8UTfJLxeDKRgF6NJ+LwqUhcpULCPoJOstks2JEZc+bx2U0m1oFrODCx/3loUtCMqAv8lkrWxJsL&#10;jlc5dxluKjHl1iZtDf+sxUPH5x561D121HAbiEw1R+0sUFIQs4hQKZ+zCO/L9hC/Xt5Z+3MVfsZZ&#10;jbaDoWURvpktIembTqfx6KImwHfqJjg+hPIv9eWMyo8sEFkgskBkgcgCkQUiC1wLFjDmEolThndc&#10;qy8Hjemjx/Z98guL9z2qzeerpXKFT5Ep8VKxUMjn81CM84sL09PT8/PzrEM6QjdK/AEsBZLjT7Vz&#10;UR3DtxxS+acLxKRsqHtNDbjreLoTKAyoafNeY8qrH8wv19KJdFtm9uChI5+72ztwWCsWcOUSUChq&#10;V7kwsi4FMtfPutREYPRK6eqLWacowazoBGgU37RO2g7zKlqCEEwrrB9XWF/QLfURdHsxVcO1cIdF&#10;bYwsEFkgskBkgcgCkQUiC1x2CxinG7UxPXAHOoa3b+7NtS0cPDb58JPasVMW7KGpwlSZRCSA8mxB&#10;RnG9B6JBsrIA1/gW5QCgDSQXxiLguBB0yoGC5MKlSvSDetVtNC1Th6sECDdtoxY3qrqxZvd117/6&#10;FXqzeeTr3x5/4NHK/KxjKwd/ICPfciIxhMhtJYCX8LJyInHnuiyLtEKiK4i0VxrOOicVC8C85nI5&#10;1AK4bcFGw0xTE6oqBK3U87JfuajAyAKRBSILRBaILBBZILLANWsBo2K0z7vGXLY3+aa7Bn7gVRnN&#10;XfjaF52H77anltM6k/xatVmt18qaUzfietV2dUv3dF8ztXgylkol2MFp1utVxYOunF4XsCvgT8LH&#10;CowTOAu2M5oc6Pq27voqrFZMI8SWWdataTNW7+7rvPWmzC3X12v18U/d7Tz4UFA8sxw3HN1LB3qc&#10;wF54UsG2mpZfU8xryL9K4YKnQ+JTNp53gcPAAiGhK9j3PAWCYGIJSiCRFmQHwKsgWoGnAFkhX5EC&#10;CwUrzWcjO2ABDr9m77Co4ZEFIgtEFogsEFkgskBkgctuAcNtVl0tcBPxdP/g8M7rBzdvLjUaTzz8&#10;cH1hQmuW47ofs+xEPGXqEKFewlWATPGr4FFfzdcDD/0WwSrT9yvZ1hBNnheUKiRiZQf5lYZJCU6z&#10;Uc8ltOu3jNx+U2ffwOyRU2fufVA/faZL87PxmAoOa7ZCemkB/5mJVpyCZ/ImAKPFs0pCJfBnSIIK&#10;Zg1P/WxmNIz5GjZE6iaHyOECWyVlg2DTkJBGQiDaX0HPYWnCBEda2Mt+40YFRhaILBBZILJAZIHI&#10;AteyBQzbaDpasBQElWRO27J9zW23ZQf6Jk+fGbv/a9rp40mnmVRkasywbCswM3oMAGezbqqJdYXO&#10;VJ6tcx5a56FY8dYXdlaCGMgWWQ8BLnBTnLHO4cvAnbPcxqqutltu3HzbKzLxxMzDjy5+5ev2mUlo&#10;W83yXephmDZuXbC5Ks7VOYhJgYhi0aryLfiVbxCtVEBECHLe8yQNQuKqrGItSE1lQjpZ8KhsD2na&#10;8E9hZOVwcVxjN/4EsEqqhRD7RkKCa/kZi9oeWSCyQGSByAKRBSILXHYLkHmrQeSsPCgWerOjN3fD&#10;DaN7ridi68kvfXHxoQe12bl2z9eBcJCuJuG1LJhMlayrBdrUdwu+8i1z7itxqgDHELaGuDAkZUPI&#10;KJpR+VOzjJLjLjRdrXdg7evu2PDa23y3furzX5795r3a5JTmNrygNSmv6hB4+rnkAgI0hXyVE7FF&#10;KiCRv8T7SqIoCFwWvYGATiFKRVYbxhBQYL2VZkxoV5FDCFTlEFkXaUGoQGCd/TOZDCHGUBFIrQT7&#10;XvYrFxUYWSCyQGSByAKRBSILRBa4Zi1gpGI2s/NVz59eLM0tFbTenlU37B3ctMU5eXr8G/f6T+7T&#10;lpdj9TLOVxW3WWaevw7sA3EqIEuirgA5AQitJW89D78K+Srw7tmiArbI9vN4WccP4nrcrhlaENO2&#10;bep782syW9bNn5o8/Pkv1J56SiuV4sSSdREe6PiZWa10AyGxKmUKxAwlCsK5CpRkESwri7iIwdSy&#10;MYShohYIFylTYK6UHJ5x5XkFqbMF7y7cuXDtEiGsHHLN3l5RwyMLRBaILBBZILJAZIHIAi+FBSAS&#10;yY6l1av1pam5U2cnppt1fXS4d8euzkzbxMHDx7/xTe3QQWtu2ltaKOWXSpVauaJm6sF9apKeeFZM&#10;3DN535q+Fywo6DCMmcqKTOXzLSvCwq6UE6xUnbpOYAeWWQu0eqDlsqmbdg3d+Zrk6vVTTz52+lv3&#10;asfGNLKGterMhL+m3LpUkFqhOQV9wpgCN6kD28OgBPzKWURgEEbCCsGuRA8QGCqVEY5WYmkJs3ue&#10;LlaaE+YDk18lZAEqAohY0b9KqFrhbqMlskBkgcgCkQUiC0QWiCwQWeCyWMBcv3bd4aPHUvHUzVuu&#10;GxzoKyqYV2sUqtlicWFhoVYq6kze637ZdZaKtVKhli8slYqtSLHLy4sLC6ShWlxYXFpaLJTLREsV&#10;LCtwVjyrwkgFojENNQPCbooIlRXIS0rat2/fkX1Hh9ave+WrXtWeymi+p6eT6Uy75tne8f0LM/O6&#10;HuvqHdQ6OrSYNTlx9mtf+OJisbR58+Y9e/aQxJUzAhaZ91duYQQ9aC2yLhiaHbBayPuuZHBlo+wp&#10;8gNpBd8CeUNRrMBcQcOhvjZUwQrnyq/f/OY3iSB7++23b9u2DVB7Wa7W1VhIpAO+Gq9aVOfIApEF&#10;IgtEFogscIVbwLx+154DJ04kDPuGDVv7+nqny0uwqkalOWholXKpWlgGmjb0oG7a84Xawnxxrrig&#10;wCvAdW5udnZ2bmZ2fo5cB/P5UolcBqBYFsluIHAWSBcSnCHHGc74C8QE5QBhl5eXgbCn9p/s2bj6&#10;1a+/s6utIyiUG64Tb+9M2KnO8aMH9h1cKtTS/UPxwT4tm56bnnrgK1+fLRSAsHv37gXCAhwlUmzI&#10;iXJ28euSb5Yw5wKnk1QFQh5LhVcmZSAvA4vsIPuIu5gcRTMpgSaHLRWnNOGA2fPrX/86+wBht27d&#10;GkHYK/wxiKoXWSCyQGSByAKRBSILXF0WMHdt2XL40IFsV25w29pkV65ZrFXIqKVb8VQSN6/mwpw2&#10;M52s1p2GN12vnyoXK/nqYim/UF7OF5eLS4vLS0szxeXxUr62rGBr6DslKyA/mY6XOXphZGXSH6Yz&#10;VJ2K1xQ4+MCBA4cOPbV2dNWdd75aS5lFranCHTT9RFd7MeUvLBQaJ89myqXhwW5zoG9usfjFrz2w&#10;uDC/bfOWG3bt7mjLKXFDvVGrowEgmKuSt3IWcCRAE9wJ4oRXnpmZ4VsWgDgbWSTZmGxhhT/n5ub4&#10;kwPlWIG2An9VvrISkcca/CmFsyeF0DSJQkDraMs3vvEN9nnFK16xc+fOCMJeXU9FVNvIApEFIgtE&#10;FogsEFngCreAuXXTpv2HDtuJ2Ojq1R3tHU613qzWUKr6tSofs1gKiqVGvbnseovgTkNfKpSL1TJA&#10;FzjqKs8uv0mMgMDXmm4YjVVIUJGTipZUfhJ9qlhkpXcUyE+EBE8//fThp/ePrFl9x+tem0ylKMLW&#10;jJhuEEUrm0un3WBpfGJheiqeTnYOrUJv++0H7p+anty8ZdOOndeBuReX8zC/JERAr+u4apYfrClc&#10;qcBNWQ9XBJUKDBU4u5JCFlGvhOiSdeFihV2mcBFCCJblJ1HQSksp7f7776f5t912GywsrbvC74OX&#10;rnqRkOCls21UcmSByAKRBSILRBa4Zi1AOCw+iE79ZoOkAjgoNQnTCnd6olmfcL28ZjWCWLPSrM8t&#10;BDPTicVZo9nw640mObtqTYekCL6h+4bpK/ZRAByoUeQEgvMEBYYspjCaLMA7mZrnWwIXCK51VcYE&#10;FeuAKF4AYxXOAF8o29IGRoZvvXXtTbu1oDn14EP+I4+nFubM6nLSCMiPW2lU5gvLkKiFfIHTFwt5&#10;MCXngk8FTfItbCtQle0iGJBKCjUL5yr4VbbwLULeleEL+DOU8wqdTG0l5JaQrxwC+XrmzJmzZ8+y&#10;IqQs+4SxDq7ZmyxqeGSByAKRBSILRBaILBBZ4PJawFAAERSrEcSKqFGkMbC1mO3b1qxpzFl2OZ0z&#10;u/ri6fZY008Xi73VUq9tdcdjaZIb6CbpsVRAVZJkGTYxpJgul5D+Ak/5DuOnhvGzwowD4iwlsQtk&#10;kQACEoBKD3TNCzyXSLFe0/dgeWuuofX3r7ntps27tlfOnj3zta+X9z9tLk63ab7lNXG7Wmauv1Ru&#10;1htAafS3Ap1FySp+V4I7Q6mDOHiFCFs8z4RkDRURHBu6eYX+Z3IBxKOLU7AdFEvzWeFAELNSBufz&#10;HBgyzRETeXnv2qi0yAKRBSILRBaILBBZ4Bq3gOG08sMCY+OxWDqVSmXSyWwm0Z5N9PRkVq/u2rmz&#10;5/rrk8Mj4Nt4udJfrQ+b+tpsZqi9rT2dTsYTsRjHxfgH8MrRfAPmhJiUsP8hBAyjxgpSBOQBFkNY&#10;qQJ1tVIPgKJVJKxW0FnfRaXgsbXiOlXddDKZ1KYNa2/cm8hmjj/55PFvfTO3uNBRb8aqNacGTmVf&#10;H+AbgGE9VxQCYMow5ayIAUJQKwrdUKQb8sSiJVjpkfbs0Ao0igpD7sLgUmAYr0BgrsQ0CGPiSmCv&#10;a/w+i5ofWSCyQGSByAKRBSILRBa4jBZoUbCGkUgkuzu6+/sHevv6u/r7ugcHNm/YsGbLlt5dO9r3&#10;7mrfua1t1aq0p1nTC2stY2dfz561azeNjq4a6O/u6erqbO/qyBEQgGCooFgJ7M+frEtsVFmEiBV4&#10;J7P5KzPBSigufqI+gcpZCxGruFhSJziB3yA1ASkSUJR2diWv373uVa/0U8nTT+7LTC/1N710rWE0&#10;mgYZs3TTdz0KL5SVEkBkABLJS4IhyJy+5IOlbrKIM5mEbg0TMQhBK5Ffw4gKQtzKIvG2pCHSFn6l&#10;BBA88F0aG6ojLuMFi4qKLBBZILJAZIHIApEFIgtEFlD4FXcp2NPuLgVhe/r6Ovt6uwb6V3d1d/Z0&#10;Gn1d/upVnXuu27B3z2BPv7lUjs3NDhr6xt7utYP9qwZ6+/t7evq6unoUZiWrai6X45sFIAuElTj/&#10;oDoJNRWiWPGFCtMHhGyoYi5V+isAoIKwrRRZNv944EsHQNl0zJg2snrVa+5Yc/NNuURq2NfWJ3O9&#10;hp30NQto6mvEIyiWCsslFR9AeFYJ2hUmHUin00BtFlaEOWaFalN/6szCOgsbFSXdShUrTWMdryxJ&#10;NssiTeNPURRQc0niJTtIYxUQj/jX6CGLLBBZILJAZIHIApEFIgtcbgsYJEWFMISXjMcTgDbo2Fg8&#10;gaxVrzdgTp2Y1WxLJ0dWDW3auGpgKGfEJw/uL09NGvV6HGmBHUumEql0IpVR2A5IB/ID5wkN2XLE&#10;UqoAWZdEr+E6+4euTkKLyp7swn9wtoBrk2xblkXGLd0ykraJ/qDQcFzT8vp6h3ddt2Xzli3dA6Nt&#10;nd2JVEI3DREeNJo1vLCIodBaBFliNKokat2eHnhjtQhVzNLZ2Sl/srDS398/2FqGhoZGR0fXtpbV&#10;q1ezvmrVqoGBgb7Wwgr7UBqoF3QrMJe2r8wHFkJYoWOjJbJAZIHIApEFIgtEFogsEFngsliAkFVM&#10;28N6OqYRWLrGnznQZdMx2qymR6AAo2GkZmOZ/Oiof/11ta3rK5ax+PC+7kcPb8sX+rV6GiBqJWta&#10;JmXH25LptkQqBunpeLYCn5anfMRa0tbWIpBOcsBCxPInEDPM4CoJWg1TOZgR19UJCE6gIG0MjzEX&#10;RUHM1JOakSgAVft7Yps2bLzrddmt29v8Qvfk2a0Ts9sK5WyzUg+aNVc3KnYFIYBLvC90A63EswBh&#10;8tLqBswsvmu2pQBtzAZt26ahPvwN/hb+GKQLGF0pihAKlm/wroDg3t5evkGurIyMjABnWQHXyuFK&#10;XmwYaAn4Fih/Wa5WVEhkgcgCkQUiC0QWiCwQWSCyABZQACs0hHClMr/vtlSgqElxiVoqFcq+G+vu&#10;7Nu8wc7ES8uL04ePLJ864+XzQaNOitgYeWLBnZrvgIZNXYMSbZWj4V/VUsGGClQVNstVIVtDUlb2&#10;FLcqvoF9si4RZIWdVTU0NDNmm7YFY0zABLuvOz086LVnCvVyhWS3p0/XJ6di9ZoVgJ6hh22OsQxL&#10;eZUFGkV5vncu1kGrtID/Wni6lYOWf3RRxLKAZSVUFjib38QJTESxAknZASwrrK0wuLKwziLyA9Aw&#10;h4fAPbrVIgtEFogsEFkgskBkgcgCkQUuowXOsYOCI8OoUq2IqvhEEV+qvLi0OD4/e2ppbsprlHLp&#10;jpE+4rDmT50uHz3uTk87y4vN/HJ9aTlfKeXLpWK96uCEZZmgWDzFLHyz/ukiWgK+QzepELyuBLWh&#10;I1RLDqtYW6hSAh8gBSDmV4MwsV3tza72E27tbH5udmp84qmnqsePZevVdOAkdS0bi2WSKZzLCJWA&#10;sUQRizpBIeFWeAD5wPmCX1VYXF/5mYUYWgC3QGcJswAFKy5fYSUF0cqeUkP5hpft7u4Gy4J05TqF&#10;utjLeNmioiILRBaILBBZILJAZIHIAteyBRQJSftBY/gkrQz4Pz+3lF8mTUCRxFYzy4snF+eOFJaO&#10;N2tFS3MtwykVy2Nny8dPVE6eXDp5YvzQgVOnTx8/dfLU2bGphbll8tDioY9UwFNQVaAe4C900lca&#10;g1Z0gjDklqgIhPiUKAHCv7KI45QVs/nEAZPpDLgyyKSXkvbTpaUzJW2+mJ85daJw/EhiYa6jWe9A&#10;cIBO17KVilYhVSWEFYipRAWQxBrqX5jmRrVG4FhyHORJMRtmQJC8BmFILNE5yJ+Su0ECx0o4MGma&#10;3EAtQtfAFUyUtUDY8KeVVPe1fLdFbY8sEFkgskBkgcgCkQUiC1wWC5jbtm07fPgwE9/kQQV7SaAr&#10;lmq9US1VSXY1vzw/R96r/BJJq/KlslvOt/l20g0qtUqhVvbgNwO92qgvuW6pWFwu5Mm+RWBV0gzU&#10;K1Vcq5o+iQa+49clIlGhM0N1LPgS5AcoPHny5LFjx9atW/e6172O6XggIxBWZvY1C9EDTlsGKlbd&#10;jpGCYX5x8XN33106Ozky2A/t6lbLBDlIZrLxVIaUCcugTpVrTEFPBdMR6BLMtValYmHWrjD3rGB3&#10;iY0lAWLDDF6sS5oxUTiEi6BtuQayLnQsfC0Lh5NglgNvv/12LCxuXpflgl11hVyzDb/qrlRU4cgC&#10;kQUiC0QWiCxwFVnA3L59+6FDh5gu37RpE5PgEvkfrjFfrpFrlUxTCAkKtYoTeASSiifT60dWrxte&#10;05ZJk8fKKZU745mRtWv61o0a2S7m+Wk5zCrhWCulcrWk6EqfNFuttFuyhMpX9hQUC/iDcwXCclLw&#10;69GjR4kA8NrXvhZUDV4U7SnQUAWJZX/H000VPsvV/LnZubvvvsdZKm3dvWtopL+8OFudmW9PZWKZ&#10;zEKtsuRpDkG4Wuxp03UArnMLpM1aILHX3Ozs/PxcPr8MCwssVS5klhlXIthzIV0l7CugNsxMKwA3&#10;DJ4lTlrSHKGWZRHOGETL/kBY0PArX/nKLVu2YN6r6J64vFWNIOzltWdUWmSByAKRBSILRBaILIAF&#10;zrGwzNTDfYIaISaFhpwvVpqVqua5hNjKdbZ19fatGiCo1Oj60Y2rhoZjCcupFvWFfEdgDa5d071l&#10;TaprpJOMXblcMpuOJRM4Q7WSGcDBKi0BYFQ4V1HBSiIuyUALHISkZOadjeDX48ePr1mz5jWveQ2g&#10;VtCtomBZjEDpABwSiZkIWskpNj87d8/dX4b+3XD9ju17tyXdRv3UWavmNmOxRc2pxDOuo07RaDYK&#10;xcLM3Oz84gIMMdoB+NBEMklMrd6+3lUqeNaqwVWr1q9bz3kxAvGzCKdF2CyqJNwwhQBJsQwLxKpI&#10;I0RfK61YicWlReQeu++++0C9r3jFK6C3Me81e7dFEPaavfRRwyMLRBaILBBZILLAS2eBcxAWEAn3&#10;CVkISpP0qrVAjxtmeyZL/q2Ons50NptOZlLxpO7HrZjpNCvu8oJ/diZYKult2UZ3OtYGro0ncKFq&#10;y2ZyOYpCjRqz7GpdCUkF50nWWYF9kjdLaEt2xgUKsAgLe+LECWoChAVBQmdKWgTFcBqeqVm6QrDK&#10;U4yiCkv5b9zzteXpytCWtTfftmvQNmqHT1ZmlwuWUWlLVVPtKsMWfCrJbIuFpeVl1jmqv5fsDX3g&#10;1A0b1m/YsGHdurWjoyNg88HBVUR+Xd9aQiALliVaFkAWzBoKDCRGQRhFQRIoCHKVbGQ0Cgj7wAMP&#10;gHeBsLCwjA1eukt4hZccQdgr/AJF1YssEFkgskBkgcgCV6MFzD179jz11FNAWFQEfEM3CrLMxu2O&#10;9mw3sauyGa/pLs3Onzl56vCRIyfmJp4+sm/s5LH8xFR1ueBoOoLX6pmZZr5UyM8vebWSRlxWIw15&#10;GrcMULCh8lfJhL6gWBbJaBWqCCQ/FnP3p0+fRpgLskRIQIDV0JefFUhYigXBEtyVkFgISxcWF7/w&#10;lXvOFKfX7t6464bdCd8qTSyUl1CzlpOBlgpietBcdAqT5QUksAkzRjLc1aNrR0ZHVq9e09fX39YG&#10;yUoyglQrf8K5HLNUSaoKsJaYryzDrQWhMNUAlYLyERiIRxewleZI04C5EuyWLYwBHnzwwYiFFUB/&#10;NT4YUZ0jC0QWiCwQWSCyQGSBK9kC5saNG9HCQh9K9H4wHCvAR9YBmmC1sbExJvdZzpw5Mzk5eXrs&#10;9NipU1NjY8vjk+XZhaBW11VSrPrM4uLZ+ZkzywvTxGkFjdbqTLZDmJI+QNyeBO2p5AXPhBoQcMM3&#10;5+KMHMRZQLHwoK9+9auZfBeZqewmR4kCVf5cWFj48pe/vLiwsGH92i1r1+rl2vLkTENFQqhRn1rd&#10;aXjNcuDVNSOWSJOEq7u7lyCuuTZcv2KUA75EG0uLWKampiYmJmgg/mSyUA02zs7OSswE9AxkPSCp&#10;gTCyAH14VlAsiFbcxQTChhUGwj700EO0CHeuzZs305ZrFsldsw2/kh/7qG6RBSILRBaILBBZ4Gq3&#10;gHLnOnjwIBANKlSQKxCWP4F3c3Nz4NdTp06dPXuWdUCb8tMvlpby+Uq1jk41l0h1JOPttpnRvVJ+&#10;aXZpfmx5abJcmStWFvL5WrWqBX4mnZOgqqIikIQFIg9QWtln/hR3Ls4FjkRIcMcdd1ANAbihs38I&#10;eWU7EPaee+5BIrB6aHSof1WxXJ1ZXIDeNSqlWD5PglwDxBuLG9lcrruvvbs3lc7ohgaFSlsEsCJa&#10;AK1yUqAz39hh//790MBHjhyR7QBZ9qH5hNwCyGIi4appDtZgI0VRbfHuChlH/gTdPvLIIzDNooWN&#10;3Lmu9uckqn9kgcgCkQUiC0QWiCxwRVnA3LVrF7gNfAk4g2Vkhdlw8CuoDg6SFQhFtsikv9CNbqCl&#10;O7pG1m1cs3oUCJty6vFmzWrWi9XqQrVeCoxaoLFOhlfSwjLnL2pXFdu1FQ6W9kuyAIlRIFFgAayc&#10;RWAlUtQ777wTLaykyJKQrisBonCxIEhY2OXFxTXDq/sHhouOO1PNa34TOjdTKCWcBofbgPKO7mRH&#10;p2bb+UIeunX8LLB8bHx8fGZmhtYJn0pLKU1iDoA+kQrwJxvZDUQrcDYEstSczAVUCfDKbhCxEnJB&#10;GiLonKIEwhKRgKBaEYS9om76qDKRBSILRBaILBBZILLA1W4B87rrrgPC0gxgGVQoAE5ISoCdRAyQ&#10;Foa5Ut1G0w30TGfPyPoNXb3dbrVUmZ1uFgudCZsp/8CKJ4lL0NGBcrXWrOFPRZAuEJ6wvMLvipMW&#10;QDCEpxKUAMAHhGVBSACEZeJetAfnSQhCLlaEBDPT0+vWrB9ZswFfraVa2fSauUYzRThaAiaYJrkQ&#10;iNRadd2JudkTp0+fOnUSYApsVZ5erSQFzPXTZPQSoEzYXyb9gc40XOLCihEAqRzC6aanp0G9EpQA&#10;XC7ZGSiHQiSELVaiIVSYfZ544gnOAoSNWNir/SGJ6h9ZILJAZIHIApEFIgtcaRY4B2FBiuBXvqEV&#10;JQYq+BJUx0YwGZUWxafiNQ0IUZ1o/nrMrjQqc1MT+bk5p+H0t2XjyUxHtn2gb2Bkzepcd2dTC6oK&#10;KSqwCMID81EaKBYKFggbIlFWOK9EgUWWCkUKhEVIwBbBzULBCg0camFFSACEnZiaHF2zZmBoqOH7&#10;pFYAV3bEiAOWDJyqB/z2AmDm5Oz00dOnzs7MFCvVbFuuv7+fOAO0TmIjiNoVBL+jtVA9cdgCUgu9&#10;KmdnZyFo+Qkrsc6x1I19JLqCxAuTvLIc+/TTT/MTEFa0sFfahX/Z6hNpYV82U0cniiwQWSCyQGSB&#10;yALXjgXMnTt3AraAYqBTQBj4VXAbyJVAV6A92FDMISyjituvAGxQr9bnlxcnZ2dm52aq5ZoXGEnf&#10;jZvoYuMDnZ0bNm8Y3LgOUOzbhCPwJQoVhQgXS4FgWUE24q3VmvDPcl7lLnb6NEICgmqJFlbUC+ep&#10;YNkeamGn56aHVo/2DgyaRNpquF2pdH/fQKqvLx3TqpVac3nZLZcW8otz5bKWzvQOjqzbtAFalGhZ&#10;FAJXCoEqZLM4sVEfBAZUA/mERH6FScUU4F2J7dXK+dXgV1AsOFUiwlJUmBRX9BKUCbdNi8SdKxIS&#10;XDtPVNTSyAKRBSILRBaILBBZ4GWwwDk/JJCZzJsD6SR0PzgMSEcIVVAsMln+ZDugDXBGqlcgbRE6&#10;cmFutlZfCLTZwDhdqC6Vys1iKVYq9trmxoG+DatHQYroa0F1HAV/ySQ+ZwEHM1lPsCqwbCgnEIZV&#10;kiAIrhVQKE5gFzTEOVxrmirclq13ZLOjfQOrh9f1bdic3bK1c/MmPZOul0tBYTnrNgezqS1r1+zZ&#10;fT3+VbfeeitsK7FgiZNF02gmkJrzEpX2G9/4BsGwiEWABUT4K8lvqS07A3OpPJUEwoL1UVywYBOY&#10;VyGYQ8Y6TNklaDtiIl+GWzk6RWSByAKRBSILRBaILHDtWEBpA6S1YDWwppCIEi5AgBfrTLKPjIwA&#10;41ivGEFRc7W40ZFOdyfbutKdblvX2Wx2uqu9YsX7dSs3Oz3/2H2F04c7/GBNvGNTB1FYV3d2dFNg&#10;s1TRKo2klejo6iUVFmUCcEGQkJRAwxC2gh0lWQDoUASmQgMLPRyG2ZKwrAR8TRl2VzrT2dmeG+5v&#10;37E5vn1rffWapYGRfKbDNeKkdu03tR1d2TvWDt21bnjzquGhrt6uju6unj49btecamDUA03Bd5y3&#10;cGLjG7Qt2gAJkQvgJhUCFQbQwyKLcagGJC5iBhHXCo8rMJdF4oiFtr127qeopZEFIgtEFogsEFkg&#10;skBkgZfBAio7F1Pe8IiSXhU2USXWisfFj0r0r5CLQoiy3SbfbBZBaa6jHRjY1YPaoLXsXrt668jI&#10;cHtbpZSfK+YbhqXh2hVL1u1YuiPTM6IEssOrhnp7erv7ejt6utvbcpQmIgHOCEoGL+L7T0Ar0lkh&#10;JBABA3hRNAysCJwVcpR1BLuf//znmfRHO4tT2sDAANiRckRWmz97tjg35xULWrMB3rST6Vx7dzyW&#10;qGZyEKPlSmVucYmss7OzM6RkqFVrrqsEr+JqFoJUzgXIBmpTOOBeYL2EgIWLpXoSF0wEuxzIQrUB&#10;5Ww5cOAA+8D4btq0SUQR1+YSMdDX5nWPWh1ZILJAZIHIApEFXlILmEypA2FhWG+55Zabb74Z2QCk&#10;I9PrAEEBi4AzKFKRsQJVh0fIbzWC8/6mjRs3b9q8cdMmkmmtXbd+17YtW7dt7untKOYXlian3WKN&#10;qLHrVg0aqwaH149uuG7bdXt279y5a8P69QPDQ32D/cRWFcZXsgZQMpwrQlh4UPAo2bmoAz/JLLyQ&#10;mgIfpVZ8Q5R+5jOfwbmK0LY33HADVQK/Ug6lUfJAV+/I2jXUbgjyuOYGxXrCsHKJ+JRhgjor9bqn&#10;BbFEIh6LZzPZPmIr9PRhBJoPWqUQ+FRcvoD1QHwoWGwi8QeECcYmnCL0TsM+kp0BE7EAZGGIiUjA&#10;/uRoiIJqvaR3cFR4ZIHIApEFIgtEFogscA1aQP/RH/3Rf/iHfyBH17vf/W50ohISFcUqck8WYKVg&#10;R74BlOC2TFtOSQ7iCRXolcBYBChQTKSfM4LBbKKrnC8/8NDiA4/VF/Ld69dd99pXlV55R9DVtmDr&#10;RdeLW0nT9ZUHFUmzSio0FVPwIFGhMJnB/9a3vnXvvfcSjuA973kPUFKoX1AjAJFZe5BiGLuKOuB3&#10;9Ud/9EewtjCdd911F3CTSrKP0KVZ8oL5jbZayTh89Mznvnz60ScTHdnhHVsmd+5K9fQUdYNP07KK&#10;5TIxsQzf020Vs1Zy4Up4AaGfJUsZppDYsRKFQMI1KE66JcMIiWTQMxCWChB768///M9p6Yc+9KG3&#10;vvWtIOAwPNm1dpNFLOy1dsWj9kYWiCwQWSCyQGSBl8EC+g//8A9/4hOfYLL7fe97H9hRgmqBXIFf&#10;Ml0OaINTFAISHFZvNhQNaZjEdxWxgYS+gntsy8SG4+bA/JL91JHZx570A2/T3p0d7/rRemfum2dO&#10;fvGRx4qlety0yP3acOvoaSWalWgJ+OakRNSiApCge/bsASYK+cqpQYqcQvAigBLsyJ/Ayocffpij&#10;kKjiN8ZkvShohTMGLluW1qa5vUuF5NFT1vhkb1t6dONq78abs0ND84Yx4bgVy3Z1hZ7B4pmciuFF&#10;S8VlTUINSC5ZFAss/ET5VIkTiVpAIhXwJ7AVRlY0GMIcQyd/4AMfILzuBz/4wR/6oR8CwtKcl+Fy&#10;XoGniCDsFXhRoipFFogsEFkgskBkgavdAucgLPLT97///UzfQx9KnCnApQRkFT8qtgiuBcmpBF1E&#10;VHWdwA9gIEU0azOXbuvDbZnNVqx7Ym7q2/dNHj7ApPrIXW/QRoc+dmDfn3/mszOFKlP0lql7gWsE&#10;Co+u1LZSiPhFsTCJH0pgxcSiQA1JWcHW+GCxHdYT7AhUkmgGEsTADwxOZDTqHbXGBt3YYBijydhA&#10;eya7Zl3ftq2Vrs6TnnemVl9sOpCtMTvGGShfICyHi3uZnIWzcwpgqGQUk2RjobgCOIvqgF8lXoEo&#10;H8Div/zLv/zUU0/93u/9HiwsEoWr/UZ5wfWPIOwLNl10YGSByAKRBSILRBaILHAxC+jveMc7Pvax&#10;jyEn/Vf/6l+9/vWvhwRlZh8YJwhSsKM44EtIVEk2qwhaZt3JFguEtVoT68msrQftdqxf1/uAuvv3&#10;H//mN5bHTvcPjMS3bf74yWN/df8Dif6hG266Mdee0XRf12JgTQngJWwrGgaEsKRyhVK97bbbwIuS&#10;BEvyYMFurgx0Rd1QwRIDC8yNnJdQrxJZVurMCsID3fNry0W92ehPWN3VUmp6Ml0obu7q7tm+Tduw&#10;bqYtd6LpjJerDR+YTjKvkqgIOBxeVkCq5FxgHYQqEFYMwrekGWML5KtE5pK8XBTCdvJ4vfe97330&#10;0Ud///d/H54bXjkSEkQPYWSByAKRBSILRBaILBBZ4HJZQH/729/+yU9+Egj4W7/1W29+85slnhT4&#10;j28hFMFeQsQKdBO3fUXQGjCdKt6VSgJrmb4b2IFuOa5drfbqfnp+7szXv3b6oYeypYa5ZdOnp8a/&#10;OjV125vf9u6f+amRNcOa4TtN5RQlE/QS+X/fvn133333pz71qTe96U1QwsQBAEmLsxdnFwpW4Cnf&#10;IEvCuP7qr/7q0aNHf+zHfgxF7/DwsEgd+JUKa4FbWyovTi84gWOZzvz+J8bv/lLj4JEbrFh6/Vpj&#10;29bmxvULudyiYXpWHCDtVhpyChG5SmQxFjaKvFVUE2Ed2ELdREggEWFD0jqEsI899hgQ9m1vexsQ&#10;9nJdsKuunIiFveouWVThyAKRBSILRBaILHDlW0DRn8IsArxkFl48mcIgVsI4qrxcrXioEjpKLXaM&#10;ZLOWppvM2bs+ubFcP1iolBdj2hnbn25Pdd54Y+fOPY1Gvnb0aN+pqe0Vj+BSa9YQoWBwCGf/0dU4&#10;bA2T/mD1aGdP9+DAwOrBobYYqtQEZ5G8A+zAChwn6wS3AsuyzqQ86yI/5Zt68enr6xkYIKRA9/Dw&#10;Kj6rV4+sWrt+/a4diHG7hwd7V42ke4bH6tYJP3M835g6vaQfX+wdL402jEEyihmWqsHwSNfgql51&#10;wiHqtloF0urr7GpHaAvDKo5lksOMkxL6gEX0A5KDV/Ari2heRQ7BRsD0c2RnuPLvj6iGkQUiC0QW&#10;iCwQWSCyQGSBK9AC59K3Kv+neByceg6dthCb0JkS4V8ITvaGNBWlAWIB+YZJVdmq8suVUkl5fqE3&#10;8FwvZmUGekev27Z601Y9Ea80ysmEnoppTPD7DU+DqyUWK0u9Ro7XAvEPSqVKrdZwlfaUeAjoGcga&#10;wDesMOUzvy+U8EpKT2AinmDwwyqtl+eFmWxbuwXAc0WUZtKxVNKzzYLTWGhU6rn2mm1NTIxNHNqn&#10;zU61OU2tVl8ulMg8BsGrB8h8nUazQWnQubqmkt+KY5kEIpD4WZJvVnjZ82p1BV7jqEqRBSILRBaI&#10;LBBZILJAZIHvMwuci7e6EpxJwtVwclyEBGFoAmCiwFbEBqyEcLbZqIE/0cy6jldoNJY912nLtG1e&#10;v/GO1yQG+zXTH+lIb2rP9hgWsQLcIEaMA9cHJuogTXCob+iaZRDZKlSUhqoASa+w0u6iFhCFLjCT&#10;f1oyh5aTWQttKzZUw52L3LDZnt7ejv6+RFdHLWkXY4Yzurprx/ZELrF86mjj0IHs4mK81mrR4mKj&#10;VEJCUS6WCiByQHVRtVEQvEgpBMSLrcSdKwybINW7ZgWv32dPRdScyAKRBSILRBaILBBZ4Aq3gEoT&#10;IMmuhFaEX5T5esm5xXQ5f7JRBAaC5wS2SvApCQLAUq3ColYCX/lmEZ7AR97a05XdtMF87at69u4e&#10;Gh5ERbDBC1IO6NPMK75TsaQED4D8TaE1zaTiqYQdVxGpxIFMwKKIcUWGe56qUs7bmrPX1DnhSqkk&#10;rmatnQ1NfUOcZonVmutI9XZr7VmvI2ts2LT5B+7ccusNSUsrHzsan57tN8yuZLI9Fk/Ds+rAaYWP&#10;gew00216gHVayp+ST0EWdhDSWowmFYvw6xV+r0fViywQWSCyQGSByAKRBb5vLHBOCxu2B3ym4qQC&#10;6VoolmxVxLdiQYGK7lPgrIT0FzJSdmZjIhPH66mjrZ3EVn39Qx2DQ/G+fmNoSLtu6/Crb9++a3d3&#10;03efPqIdOqoV877pxZiCb4U5gDtlMt4y+dI8RaSecx2TuAdCACv3rBXLSrDYWgd3PsOC8qeCoABK&#10;Ag04/MMvgFmwOdENmol4MNjfuWfnyKte0bNxY7lQLp0629Vo7uzr2jw8PEIbVYYt9Ljn8uuSu4tm&#10;0kb0r7RdwsGqxiZILvYdFjbE1hGK/b55MKKGRBaILBBZILJAZIHIAleyBc652Ic8YgjCVAquFpAF&#10;vIpbFSECRp9ZWCcCABvDZf2WDWvXr11HjqzhNaPDo70DQ3a2XUulG+1d2R07BrZuZbL+5ONPzD70&#10;oHbq+IAdpK1YXCccgG+4ng53C+0K3FTaViU/FeWA0LGh2HTlSkjKtvCq2lPh3JaEAGysICxfCr36&#10;AFj+Na2YrxsOn4TtD/Tqe64feu1dRufA2aNnKsePrze8datWrRtaNdzfB/Pc3tne1tHe0dHV063a&#10;DoKXZgLo8STDJggtBMRHrlpX8s0d1S2yQGSByAKRBSILRBb4frXAd1hYmbIPZaaywkZ4WRhHQBuk&#10;LHgO8Lp69eq1rQW8ysKfLAPDg4NDA/2EBujo7Gnv6sh2xBNZzYprelxL5grJxJlG+dTsxOkD+2Ye&#10;ekA7ccLwg4Rupu14Jp7gO2GRT8tOtIK/iuM/55VIXqGQ4LxrIHVDZCC+VvINNYocQEFY/rMMIn6B&#10;X2lk3CLpgIWLl24FtXRSGx3tu+OuNa94nW4mFg4dahzenzKMge7uNaMtcD4ysnbdOgXIR9eAXGm1&#10;IFf0wcJAS3SCZ+PXKIDU9+tzErUrskBkgcgCkQUiC0QWuKIsoGCiVOg8l38BjrIIlASxMYHOlDpI&#10;TuL5i7RAcqumE2zOWqm0boE+FfHZ4kfNuK9Va+5EtTLmVBc1b2Zm4tSDD+Tve8CtVDXXA7Nm0CHE&#10;yexlk0jANhT6lMBVcMChYuE8selKpCgSVYJ+wYgmWvEURFQQ6glgYYGwlmEZbPL8ZMJuWMaiZunr&#10;N2+/464Nm7Y1l/PjTz66NDcHZZvJIp1VTWspgVUYLxZBriKBDW0SodUr6j6OKhNZILJAZIHIApEF&#10;IgtcUxZQMaFosKcFjh6Qj6up61UtqJG4YMUijKNguGeDXdmY0hJaYHm655Kgii8gr9pVo6ggpeU9&#10;f8yJ1wc2VIJE9YlHE1/8e+sbXzVPHzLHT5qHDsfOnHDnT2pLRweWTqx1l1ZVxvUTj7TPH01P7m+b&#10;O2KdeoyPN/mEMX9Qnz+gzR/QZ/drhePB9FPd7uS66sxQcSJ2+knt7FPW/GF35unG/P7a/NPu8tHK&#10;zD4vfyBY2GcWT6ZOPz5Sn+2tz2byZ9Mnn+7Kn9YWD2gbtdWvHOrL+ZV7Hyh/9u+0s6e0RM5L96St&#10;bBJ/Ldt2Yyr/wkq0utKj67wbZWV0LfF+E6c0RRW3KO1oiSwQWSCyQGSByAKRBSILRBa4LBbQ3/n2&#10;H/74Jz+xe9fuP/zQh974g29ScgLl/4Qy9dLKDyMJhOpVgbxNTStNjv3Fn/ybe/72H950/c272tub&#10;R5/qD6qxrdsSPe2BqVdLpRqe/wmTcLCTJ08fOznNpP0Ne/eiXiCoVSadphAlKkBnAKbE9wtEqAU4&#10;WuUL+W9981vuYnXDpnXrNq6Pp5NNonSBtNHRtgJ1wbkS0NWrN7PJ1NL8wmMPPULY2jVr14xu2miz&#10;c73eGfixmdnaoSP6QmFi++Ytb//xwbf8mL9qNWg+HlNMsqeZ+JyFhvhumFdBq7Ozs+973/uefPLJ&#10;3/zN33znO98JXR0OAC7NrFf/3t+N0a7+VkYtiCwQWSCyQGSByAKRBV5WC+jveOvbP/XpT+7eufsP&#10;//AP3/CmN4EWlQIAdUHsXLqpS62OQNjwqKarOeXl//wnf/SJv/qbn/uht//ItusqD3yj/PSjc7NT&#10;uZieyRmNeJNAWzZ4UVG2ZsYyHNeJ2TECETgOycCIk4WUIQhsFTaLQF4EvmLxXD+RjJMIwXDPMZwt&#10;5K1433MOXgERu0iCq7tOYFtsDZoNLZuNEbzW0bQGOwdaytK7yelQa9YXtaOBNnDDbTve/Yv2nT8Q&#10;tCdLpKU1bKOpx+3EJUFYdsYCU1NTv/iLv0jKXIGw5PG6ZonYCMJe6hMU7R9ZILJAZIHIApEFIgs8&#10;rwX0d/3oOz/+sY/v2rXrjz70oTe84Y3PAEAfOvOCB18MkUhwWTlk5T6Bq9UalT/4w9/7yN/+7W/9&#10;7C/8i9fc6Xz17pOf+0T5xHRnyh+8rkO/LuHnnCRAVTOKCTtnVFW2rWYTJAoAFf8yQCzF4q5FajAC&#10;ebGdtF6spJJJfnAc4nV5Bs5drbhcCkO3cKQKE0t7FK+sNsHiEkPAbdarjYaBdxfZXx0PNzJb08uF&#10;4vi36stOcvC2H17/s+/VbtxZAylrsUSA19n5IWmfF5NhisnJyfe+971PP/30b//2bwNhEdeGGWif&#10;95J8n+3wvOb6Pmtv1JzIApEFIgtEFogsEFngZbCAuWn7lkMHD/YO9r32rjtxw/fE+wk8yH8XWp6D&#10;TRSwch5kCRytXK99+d5vHDh24tabbrllw0Zzdqpy+njz7LQV89I72xOv69dvTJqbAn1L4G317HWB&#10;tckK1mn2ZtvaEtM3GLEtscT2pL5Oj22OxbfE49uTNlu2JeLbktpaTdtssj9brE2mvcGyNsfUZ0vc&#10;2kqZlrXRsrbG1Qobt8W9Nb6x2Ypvjic5fFMivs6y1sXMTUlrS7avnlhcLsxM5nUr3TG4ym5vdz0z&#10;qBtm7DuObivVrhezg0RUgED+0pe+ND09fdttt23fvh3XtGsWyV2zDX8Znt7oFJEFIgtEFogsEFng&#10;mrWA4RTLuq/FdIOYAEy3AzhczXdac/IXY2EvCG0viF8VdUpMrVQilUgSbQBGVovFtLa0a3q5lKd3&#10;+jPBbNHK22tsbbeh7a2a180b1+va7iC2x7D26OYePbbX4FvbFdh7DYP1m21tl6ftcPS9hrbH0Hd6&#10;xnWesSswdvn6Tl/b7WvXB+p7R1O7ztF2etr1Gn/yKx/tOk/b7hg7KdbQdrjatrrBT7s1badu3RA3&#10;fnBg4PbOcjD25Fc/MXbP3dr0TELTbWKCtZZnm+JiRoDoZWdJPAvMlaQM1ywFe80+V9dswyUw35Wz&#10;XLMXImp4ZIHIApEFvu8tYN6+cfvZ48dH+gZu3rN3sH+g2aiTIavZbDgNvi+wNC6yPHtXmEg2IjRd&#10;Xl544FvfHjt2eu/6LXv6e83pUxMHH21ry2e39ow3SqXqYldP2uzRtVTF04q6WfeCkm41fKPq6xXd&#10;aARGxQmKmt3QjJqvlVn3DLZXvaDo6GXDqrNnYNQ0q8En4HCr4lo1zWZLTbccjV/Nqm42A71CUbrp&#10;6kYtMMt8dPaxOYTDK3pn3IgbxdnS/Ik5eOOBzi6zs4M0uGUs8cyyso0XswN3DDlp5+bmYGGXl5dv&#10;v/32rVu3EiPs+/5Oeo4xzzXb9qjh33MLRJMA3/NLEFUgskBkgcgCL5EF9D/96ff+1d/8jZVK3PH6&#10;uwbXjORrFVcPak5TYwb9QsvFXgmyPUyIwLpscU0XWvLBb9538sDx11y359aetvW16fblsZ07U203&#10;Xf/kg/dNjS3tfFNH9w92xzfX9WBWi0EBB+heNd/D8SoWb1UCNWuLCVVBbFG1GtTNb7qupRy22FH9&#10;pHMEpyMXFzuocysRKy5pDiBWJzsXwb0IHdZK20VIA11zA81nVR1qepreCDK5uf7iPd7Bj47npxPJ&#10;zXuX127Ax2t8+TsU7HfzOiRsAnnIKPQjH/kI5Osf//Efv+Md7yAzwkt0/a78Yr8bo135rYhq+F1a&#10;4EpzW4xuv+/ywkW7RRaILBBZ4KqzgP7xn3v/Jz/1t8XmspdJz3lxL9He8PyY6UFvkrJVuUa1/Lpc&#10;hRNJCGvo4MtnlpWvq3/iwrUiDCrcZiUAF9edUmNUi22qVW9Ne9ty2g0/sb3vLT2nTh069I+TXWX7&#10;5nd262+IVzvdeGJChUIgmoCCq6SZterNWiIJUL1IlK9LDP6lki5ccHE0L+gJ5rvnPj01+/HCwrj2&#10;qJN5XE9NNfSmZ1cCvZ7wmwkXTtbykm2xjppbvGAx2ATkCoqt1+s7duz4uZ/7uTe/+c2kSbjSXu0v&#10;25165WMIieDLVUPHzIpIQWQqXFZogvzJPuF1lI3hnuFP4Q5hCUhKzhvg8WfDb2pOEDNj/IpwhygZ&#10;hL5Qd/wz9zMjsJa0nHGbG3iOb6shJWWGWZcl5LAoVZ69XKrZKYdDVlZVGkJSDzkp6/KrtIstGEoS&#10;o6gmtBKgSF7oK2q5VDtcUZWPKhNZILJAZIHIAs9hAf2L7/nVr3zy7/RmoW14VbN/xFs1uqShWfVN&#10;K+byRm959HM8UQJ4m5LDlTfYcxt0pXiU9Zhul/3aI08/cfLAsTvWbn5dT9fa8lRmaWzdD/auf+/q&#10;mjt26O/HSvcHIzuSw+/I2DfaWqoc+CVdhaXlvEnAbODXdYP39EWw5+WCsDTQaNOqg9rjzdnPjT/1&#10;zea+Ka3SuTZYt8tPty+bVslwjKRvkJ+rrut+IlCBuS6wCLCQVz55d1/96ldff/315PeKIOyV+Rwi&#10;dwGKnZsxcN1KpQIUQyXC9UI3wrqCm60/SU3Ht4C2UAktjQrR6rPbKCU8G8J65KbDYVBHGx7TmkZC&#10;S7Ql2xOkqHO0Euoarda0Xd9C9OKRFpngxBX3n5QjN1gIo188hJVWSDlS2/CbhgNkU6mUIFQCNst5&#10;+Za8fSuR65V2n0cQ9sp87qJaRRaILBBZ4MVbQP/mb35w3yc/0ZZfXLthXd9rX915111LnV1LnpdS&#10;hJRiPmFm1JtbYku18gpccJFXWvgKDNdN3yz71f/+F//r7k994ed/4M0/f+Me++BD4w/cnbyhtOM3&#10;NmrD84tfmj/zf2ulBW3oB2Prf7xdGyDFV6GhVUwbGUDcUOljgdJNPbhwkK/nQ9TnV/ZCrllqH2Bn&#10;4Nl6s1vLtzUeq9z/D+Onn9BWde3Z+M9/KbFu43Jb+7xTi1ueClvbDOqunrQVV/fsRcXtesaFi7c+&#10;SQ2y2SxtuGY9uq4iDLF///4vf/nLp06d4goy/Ojs7BSIxlVmRa6sNEf4yJVNC4PKrUS3rMv2kLyU&#10;x0T9ScBiglfosbifjNfi2Uo6V0slm7Gcnp1qzi2mCqWOesHI14MKMeRiDB3tOLcQYFHcBCXRMSsX&#10;Iz4v1ezCIkuZ0kBZFhcXz5w5MzExsXbt2rvuuuuWW24hm/TK217gu2TuwD5X2n1+qXZ48V1qVEJk&#10;gcgCkQUiC7w8FtBPfvaTM1/6qv3UAbtRG3jVrX0//8+0jZurZiwlUPUZ6lP+UrFaL7VevuYY3gf/&#10;+EMf/t9//evv/In333Vn8NBXnvjsh+0bJrb9yy3e+uXYKS//YX3flxa8AXfPu7Jtt+e0Pq1uzLi6&#10;l1CJFtQZAdAXg56XWp2L7W+giIVXbSZNu0dbSB35/PzMF+qd86tW/ex7uu54nbZ+c00x0E5CJS8j&#10;aMNFAGyr9HDWVVmstVzL79Erv+3h9cID70Mf+tBDDz0EWgWrvfGNbwSuIQjBG499VKaNlpZAPRYr&#10;bscQ87ExhLbherglBIjnsK9OSjpm3pMxJ5FcjNsntPq+YnOs1m8NLiQL9Q2+t9VYyi1XzVIqaWcS&#10;CYIgUysYUMl4LFiTRWQPL365GIRdWFi4++67P/axj3HSt7zlLT/5kz/52te+llkFMYIg1/AmB8Je&#10;rvq8+BZJCVf+7Xe5WhqVE1kgskBkgWvNAno5fzZ26FTtK99++nOfK1r+9h99Z/8bflAfWosEFuYQ&#10;8avygFJ87Dm6MxQSrORcV1rtvHcGcG+5XvyDP/2jv/3ff/3+N7/j1+96rf70/Qfv/sfY7ZNbfmln&#10;dU2xvRxoj2ZPfHzqyNHFnlF9+7sz6Rt6g7bZkl5OoYRtRffC7+qiGtbLdMU4j+UqCUUQTwd+Z/1A&#10;bOETxbkvzs8O7t75lh8bfuO7tL5hHywNzlVZv2xd1ekCS0iShSydcFRX2gTrZTLb8xdz5WMINcnQ&#10;Ilm//vWv/9mf/dm9995LTImdO3f+2q/92h133EH9QWZyEUOJiIC2lWwo4DJkLkN4By4UxBniPLkN&#10;2MJN1PBdO5aMN+Lp6bj7UGPsk8fnH50Z0tbUepv2TanMHR3eJt/prJtZnBqtuJUQLj9EjWJ6wd/P&#10;Xl6Y2cO7NOSSEVF89rOf/a//9b+C7JETvOENbyBzMiiWmggnLZg+bNeVdp+/MDs8/20d7RFZILJA&#10;ZIHIAt9rC5i/8a8/kOrrj6fT02fHzhw9XCkU27Id7UOr3XjMRCP4jCeKQpAyhdrSAQq3FDJMK8mn&#10;8OUnK07DWSguffO+bx94av/mgVVbuzr12fHSxEl3pDhyy3DQTpSAppkyU7ZXmCktHdE6c0G2s13v&#10;sDSriuZOBRDwcSlTQlxd1eCl+qCbAB6gwSUhrmvWUrlsux6r5fOHn5rRnHpXpjfeO6In4j78lxaA&#10;YQ2jlej2WYsAFOHJotenWON7fZM/1/kBrwI9IVlhHPP5PMhstrXANQJk16xZw09cTfJT8C0gUpaV&#10;F1/QqmwM7wEZuoSobiXc5P5hbsG2zJhjWnXLmLJqT1WdMbej0kdEDTNuZbvSHcPZ3KpMui1jJI10&#10;QrGwIV6Up48/2XhZFiktLDBsDrAVQI9EGOMQKm5mZqavr49sHRhHAL2Ae+pzZc42XOG335X8aER1&#10;iywQWSCywBVuAfODv/nbdiylpdK25zcnp/MnTuuOP9Q/0Fg10HpNm3h0iewOpgVhIBB2ZZPOe0Os&#10;pKbESdltuovF5W/ff++RA4d3jq7dPdBvLkwWx0/5o6WhPVm7u+AaFStet9q1eEV3TnhmXo+lkrHB&#10;nJWNa76leSnNT2pWRnP5M3GBT5DULulzwUL8hKHSOiQ1zzIR3QYoDnNasjeTSrunFyszy3o51tM7&#10;qvX3enEb7ABfCz4NqbiVKwCgELiEukBhzq7N5QrHEILABHSSTQ3kioKZhZgSx48fB8CNjo6yA65d&#10;bAHJcX3D8MBAWxa2sIQr/Coxg1lhIzqElSGE+VO2O65eqVWcZr22VIktmNa4mT9U9haM9kYvPG21&#10;QSzkeq4np/Xrek7dj76Dd6UnZ6SEULR6Me3pCzC7IPIQf8ufxDYGtmKQtra2+fn5qakpEG1XVxfI&#10;HjcvLCPp6DhKSNkXcN6X9Lm40urzkjY2KjyyQGSByALXlAXMf/3Bf0MsVS2RzGbSHfOLs0/tLxWK&#10;Hd1dsb17VIopwqmemyVUIlDe98JBCQn0bA7yHGxtvdHlVd2oNZZK+W8/cN/xw8du2brj1jWrY0sz&#10;pcmT2hqnf3vT6JsPDKdmN2MZLV1J2aet8cerZbOWHs1aWcMpN0hK4NaNekPHJdutBc/+eFXNqwbf&#10;/eeChbCxXksF5bhbtnQv4zZijWXDqGebWttI0R8/OF+YbrQNrI+PrKrl8K4xrSYixAuj0pCfC4ER&#10;Nokg7BX7UK2kEk+cOHH06FGC+G7btg189sADD5RKpS1btuDahU4ACIvvlNz55zGgbBdfK1mRHViX&#10;JG3Ckq7kOFuq1nSgeYyWmvmKvqT5E9rykbK3bHR6fYER5CuLZTef6LETg2mtTXOTvttQ4RFkEb4z&#10;JEovaNtLhW7n7R/+yVM8Pj6OSyJGoEWnT58eGxtjIwHjcFVkSzgGoBpXmi/XlT8JcMU+F1HFIgtE&#10;FogscOVbwPytP/p123FgW7Vcpp7OaHV/5siBoDLTMzia7MxpiRhJDpScwDdMyxBnFvGGltcDLzCF&#10;UxsN1oWLYh2qSZZarebVnYX84oOPPHjy6Im9Gza/YuOGVHlx/tTh5vDS6tuGtE5yDNQT0Kh+ys9k&#10;qkOWM1PMT/vJw1b743rj3vrsg8b8A27l25Xy/c3S/V7pPr94X1C+Lyjd75cf8PgUv5Us3Wu++I/z&#10;Ta/0bbd4n1e536h8I6h923EfrdYem4s/1rAW/fRksX9+2e5JGqOdlXg26cZ1v6lUDT5hjwyiNRCE&#10;wMLfyyOJwrmpc0Ebgniu/PvgpavhpWKpl64mz1GyXCNiERw+fJgKv/KVr8SRiwAF/AkRizM+vKMa&#10;v61Y+BMAxz0PQ7lSXcBGDgEBg3qBqgJkQ3oyHP453DRwtEvloKy7i2YwazeP1czpZsrLxRpGd7M9&#10;uRyvLzYSbSlztVlPamkv5tbrnu7E7XhCSyfMhJG0GmaDoHXPHkmyJXxCw1bLXIE8s+eZ4tnka7gD&#10;jzOYlUOAsOSZA85iFqhZXNyQEwBtBcIKFwu0vdJQ7FVx+31P7vnopC+nBVqJdFoTmBIuUi1EinQ8&#10;FfbZUdtQy/F4Sgof3q7X9Evj5bwy0bmubguYv/OB3zR4B5kWCawS8Vjaby5NnJ07PbboNPp6umI9&#10;Pbodg0YkowFPmOG7BNYSqlWJBJ6ZQgW5wlfJnClkFevFYpEJRyAsSbTQwj78+GNnT525ecuO29av&#10;tZem508c9NHC3tCldVZdt0rJlK1rmbiT6Jp1vLMN5+lK/VCxNlOv56vlqXp9yvXGvea425xwnImm&#10;M9nkuznJutOcrjiX5TNVa0zX6lN1d7bSmKw0JyveTLF6tpykDSWvXHaX6m6FGEiD/ZmBwSCuIhMA&#10;TpWywlCrNEBB/JZ3ePjWDBnZq/seeXG1vyowhFQSihEiFhCGeGDz5s3cwE8++eTJkyehGzdu3AiK&#10;5d6Wm18wq7hw8S3qkRBKhutyM0jhgiBDMUC9NUPRrNb0pmGRuyOfdE41jMUg5WRNT7fJIGf49Vit&#10;2eHYvalEG/odv6E1XMtlYoToGSpGc0wFjGXUJFUKpQUr8ejKSyc1uZi71cUuE0YAtnLU4ODg8PAw&#10;FsAggNqlpSWkBdDV4HUxCBW40sIRrHwYX9xdHB0dWeBFWUDwq3KkUE8gzyxzKWzB19M21IcnWvUV&#10;voq909r3ivYgeFGmiA6OLHAZLWD+7u/9lo8TU9M1eaIIrd6V8fOF2aeOFCdP93R2tvX3G7mcEWN6&#10;FLcqX6tViWy+ErwKihWXbXlDK8hXKvHmg5JR8jhfXyouPfrk4xNnxoGwt65bYy9OzbUg7PDeHq2r&#10;Fmg1HbVtAM2bNrSkWS7pp7Vgn2ctaZ298b5Nfd1rUt2jRk93snsg0frEewbjfKuPWjG6B+wX/+kc&#10;sDoHjI5BvXuV3dXPJ94zkGvrtJNao17TKr617FsLi8sZ3W4f6K/35vC4Adg7JC1THLUBD6uZJGAA&#10;6H8HsqyEL1cFkruMN1ZY1JXf8LCGBEA9duwYAHRoaAitJ8iVLUeOHAGc8Se4VqL6S/gCQaVhM8Fw&#10;crll3BLKSMLdBGiKUpbBXrFadRsN8hvApqa9XKqYbhyve7PNjJMhMHIssJj7qLjVfLOgJYxsNu11&#10;kykr8GKOy53GaRVidQxbcxqhvkAJDKQ+4Y0Xnv15r8LFdqC2k5OTVBgEPzAwgMqC0ekTTzyBKBZr&#10;bNq0adWqVeE8wxXowvi8DX8p7vmozMgC51tA+ZIoEKsyXCrfZPXWUJiVFwj51Fucqwq/rlIJtTBs&#10;BGGjeyiywHdhAfN3f+e3SG7pNRyjgSe+Z3Wl23CHniqVnnrErTfiqXS6rxdPfIcZczW94Xu6ysMp&#10;KDZ8ecqriy3gV8ArVI0E0VRPoxfMF5Yee/LxybGJGzdtuWn1iLU4PX/ykDZcGdrbBYQ1jBpTKJBI&#10;JmmK6tbCwlT5oNs8bmtWMrazI/6qQfO2Tn1nzN7umtcZ5nW6uVMzd+pqhT93mOaOpLkjfjk+Ceu6&#10;uH2dZe2KW9tj5raUtiNrbojphl3IVxupwa5NO82yq52aRtaY3DBoJttpXhNaGtUjBCyWMTxyhlr+&#10;uRDxGAf7X+MqgquLBgOwwsJSZxhHkBmz5NzYbDl48CBT56A3qFlwm9CNonMVzAoTKagxRLErRy/n&#10;CcRFI16u15AXJO14e6qj3ehMFhLlw+XGRCXntdmkxvOVagddTqlaIqlHh9XurtbjuFzG3IZf50HE&#10;6RDZTtOp80CKsEfGkIJZRX4tW1bi2ufoEC4G9agqaJUnGmv09va2t7djAfze4GJ52Ckcm0DHSlID&#10;7vkr7YaPIOx38RaIdnlZLKCmTkCmvEbP5bzkX8ArDI6Ct4YkPTnnWvqyVCg6SWSBq94C5m/8xv+D&#10;nwgULCRSxfAc20wm27oaln7s0PTUTKAbAyPDWjpZcXhf8ZoiSJZyixbmVYCseEmz4K8N/8rbTjSg&#10;asjp+8Xl4szCzOP7npwan7xh45YbRoYREiycPGSMVgev79C6iQpb49FWkaqIFYCmYLbo7tOCccPL&#10;WbUhN77ZtHfHaxvq9oipDZv6sK7JZ8jUVlnqM+Jqw8GL/3hDRjDsO8NOsCrwhzR9yNZXxRrdvpX3&#10;jp6pOOm1O+54S5uRWnr8QHFhIbeqNzYwYsRt2kniXXCumvlRue4ZBagXuZgIIwg5d9XfJi+iAVdR&#10;84GwRCGgwrCwaGG5jmBZaMjHH38cdpagWrt37yaYlIzcQm8qwW3SzBDCisFAeCvFNuGQT+FK0yDw&#10;RjaZ6kh3ZoKMsaiVD1bqE5V2r53RGzntiFPcwqme7wZ2Ld4Y9JJpK5aLO0GTcpXwujXtqORzK3Jn&#10;CJwVXQHfK3niEM6urGpYz4tdJkakQFiK6u7uBqoi7eWbolDEorsgzNa6deugqMUaIXB/EffLZT70&#10;Krr9LnPLo+KuNAucA67MVfJqUOEhEcgG3ky1tuz7rmXHW7oCoX08ONorrfpRfSILXIEWAML+RqMK&#10;rwPLGtQDz2m4WSulG/FcpXjy7Nni0nJPWzbZ3UGK9KqulxxSvX4nso9Mico3lAwQlgWSaaWiYHF2&#10;YWZp7ulDBxZm5vdu2LJnaBUQdvHkYXN1ZWBXe9BZcrUGaa8AgjiUabWkfaDu7XeMoq93mctepVJe&#10;auv1E2uTjr0YGNXAKAV6ScPpTKv6es3X64HmBhpy+Bf7QWwfaE1PQ9jQxFUc6svwrVqlsTCxdOoo&#10;FPG6ta98WyzXtnD65NTZM0QK69u0Scul7VQCdbDmaEGj6fquozm6a0o0BkE2wtVdgRf+ZavSVYQh&#10;gLCQi0CxkZERJs25gsRABYOCa+EdsRiKWEAtnkxykwsFyzfr56FYGb+tVI0LoAwxbiydzCST6Xg8&#10;bWWsekybVRDWmSYKRrulYmgh3GFUafO/z41F9K1MkE0ltR4NPzGmRJSojoETXG0rs8F5pK+QsqE6&#10;VsCr1Oc8oBlenYtdJh5thARUHhJaQhDgqQa+F78uFLEg+/Xr1yOTFSL2ZbuvvssTXUW333fZomi3&#10;q9ICSoh3Ltc0vCsaNE3j9TJ39OinJyaOM9xsy3UbRlKNe3XNgwrhfRgtkQUiCzyfBczf+70PBLUG&#10;vA7BqWBDEw3kqIlGGhTrzi8vL42NNeZniY9q9Q8YdsrRcd3g9elLdMww7AAron8VCYFo/tio/qw1&#10;irXysVMnluYWdq/bQFxYtLALp4+Yo+XBvV16dw2BbYtPsk2tXaumvOPm8lQxyJrde1abllk4WrW8&#10;RnqgXe/OW1rDIFttS+lO0jDDx+PFN7zW94v+wJ6adByBg2+Z5UKl2lozHpTc8pnywmGcRzesu/H1&#10;2khvza7PzE3Pn51OpZPtne1aT5dv4SrueVVwheK+kOOH4mDJCCoQ55p9lV7hDV95aaAVCUoASsP7&#10;nhlzABloFQ0o6I2QqEQngI/EgQlRrETXEkSIigD8yvqzoaTAVsGO/MpuYewCMxFLxOyEZSeMlFW1&#10;tWmtsL/QmKxlmx0mqmrfapG6HIOPcuA13Uq9Sa68RHdM68Sbi8GWeh8yCUDc5hA9SwXC75BhDeGs&#10;SCAuuMPFBloMUGk13+BX7CBYGQiLBbAJ6BYilj8xi2SdvdKWK/z2u9LMFdXnJbMA7iJKAtt6+viq&#10;LZVOHz7+0COP/Y+z4ydSyfZVg5tMM+tJLALdNbTLkzj6JWtOVHBkgSvCAsqfOhMDj6X0uJ1OpTrt&#10;jGYnm1252M17t7/xB0bWr108fXr8sSe0M+NmuZGzUiHtJNPlYSB3ACt/yqua9zRUDa80Xnt8E3WI&#10;1zwb0Ryo0O5qN8/3lP8Tk/DEniUdEQEPEJMS7/2kYR+MaUd7Pe2Ggf69e2JBemqfM/7IYqB1B1qX&#10;prdpRlwxtniyGKlAzwa2d1k+muVoJlVq9SD0HmQvsNzA9DKOlvQ0s242gngwuqr9dTfldm+qNZtP&#10;fvme6UMHtVJRxcvlGB8wgY+4LXjlPEBzRVzqqBIXskA41S5UpRCr4DxuWu5hWEaI2J/6qZ96+9vf&#10;zj1833333X333aQ/4GZmHxmqyVNwXtkh8RniWjkkXBjsyE8teRzpQ/DsUsIcHiCPX865dyhOhjx1&#10;jK/Kh0vTT0wXjua1ohYzEgyONIPQBedo4JVnD/3JZOy0Ulcgt+UlLSs9NYVkpZa04s4773zHO94B&#10;+ToxMfH5z3+eGLr8hCkuqfBo58gC14wFzonrlHrA90u15WMnn7r/wbvPTj01M3+w4SzF4ioFpSzs&#10;cs2YJWpoZIEXZQHzAx/43WKjphO8kqlJ1yeTAMJY32m6ltGWzqYK5eKxM/W5fCKTiw/3N3NxvVqp&#10;1isFlXOy6pSreG8Vm+WiXtMIn9V6nfPihKFhelGWhB33jODYqePjp89u7Fu1tbMDIUFx4mRiqzOw&#10;K6d15GFhDYCsZuvNlJY3J/bPLJ5sZuIjXZt7jE21BXt68YzTNd7pDC6ks2v9eKxpLlhqzt9WCbL0&#10;iiKFLpR1VnltX8qH2RvlM4pEURFbxCpiJjgRNExvzDt52PWN7jW33FxbNVhND3bmBt38Yu74MbPq&#10;dLR1W719TjJWjSlZE049TStwXIcgZZZtxay4aVigk2tZS/AS0WArVZ4rn4AXfDoOJFYUmgEuFjxr&#10;f38/1GMIaiEamVJAFEueVUZ9N998s4RBFf5VlDNSjRA4Sg2VQod5w1ZsZVbUxwB86i1+3jB93fZs&#10;qxLXZ7TSgZIzUetxexgLtfZSZA2iWNu1Em7SdvVkIxEL4vGOmD6kBznXbwbJStK3mXg0TSIYBBKX&#10;h3TMBJts2mZipbqAmoRy1fM6DIG8PLmCUEMoL+thXFi0sJ2dnaFUgBWIaihYIjbg60ZiXqhrEC1H&#10;hazwlTD58ILvhxfVrUYHX7MWaDlrEWeg1RecewUpahWlmuHyYBL+pzA/fvjJL0we/7he/ebm+NZ0&#10;JtY3cmP/0Kt0nYB5Mo2i2J1r1oRRwyMLfPcWMN/4pjceP35sZgax37QkkJyamjx1+vTZs2Pu/Lwz&#10;NQMLOzs3XQn8kq9yxx8+wfTH8ZPj4xPTM2Nn2GtsYhq/r+m5CfJQzkiW+UJr4cUGieXWmsfHTu4/&#10;fGBuarbDiGWrFWN+IliezW4P+nHn6qwGWh3UCD2kO0m/ZM4dWyyOezE7Nri9J7UmnfL96uzS3HSx&#10;abr9g+16D+/0phvUjcDVTUdjut+8PANWmbdVUz2qD/FJ5UBiW6+uN88608edmLF6wy2vi69bl+no&#10;yrS1j6YSpSOHTy/MNSyzt78vlsul0plEKqHHYgnUjYRxSKVTiSSohfihyAtcx1NBC67J5SXCEILP&#10;nr28YBtTlGhhRUjApLlo1/hmC+gNPpL7/+mnn4adRf3JFmArCE8grDQzJF9lpVWZVpicZ+SqqsIK&#10;4hlEZCMigRVooFKrqiBscX+xOVXrcLqUDpvPM+8whASs8gYs1YsVq2r06lafGZDbC5W1aQRxz2fo&#10;Se5nxlBqGNaaBjEM1/lOjILzbCK8rLhghi5fUi+B4OE3ewLT4VnZjRkVUGzonsjOMsGCvgLcz/PO&#10;r2QyC+UEAuVDGP2Cr8uLPPAluv1eZK2iw79fLaAip0OnqtiKPD0QOjyPKPQ8zUd6xOPeXFo+fOjQ&#10;Z04e+0pSb64f3tKWzDRMN9O9ra9/rxqLMnTlMdY8tRItkQUiCzyfBUyw1le/+tWHH374wQcffOSR&#10;Rx586KGHH3rowQcfeuzJp/c99PDxp56cO3umUaswOizOz5949PEHDx979MknHj948OmjRw8cOHTk&#10;0JFjR44ePQgXcwSvbV5mLKwcOnQIbw+WIwcO8f/c0oJHXPZKvT52Jp6fbdMbnbvtXiBsBxEJgLBQ&#10;WYxRk0HFqk9XS5NKadC1KZNea8eylu25Y9PlxiGtvUNL9pgE0vRidXgn9cZtpDX7/Dnc52vyhX+/&#10;GIQtnq7NHPOahfb2vg2FQF8sVM1C3i0tNWenDx0/nl+Y74jHMrpRrVWnC6Wz+eX83Mz87Gy+kIeZ&#10;wsUNMSUTyC3Q8sLqddUfdYVjiBBjhRAWehQXe9y2JOyAePeDzyBiQbFPPfUUeln2IZiUuHyhjRGY&#10;u1I8EKI3BQ1buFVA7DOz/GhWNAusigbcj5mVmD6jFw8UnMmLQtiElazhN4nsOuaZOSPVnYq12UTC&#10;cwGrXtPxHdIcwMei0CFoOiQuETFCGH2eWEIgrCyCv8/DmuElY7skmGVPIDuyYGFhBZ4iJ8AClICG&#10;mAUpPCwsKFYKXFnm9/Ae+B6e+qp/dKMGXLoFpJ8PCCoQkO5EESHnZgOBsKa2uHD4iSf+7vixT2Ts&#10;wvY1O1Z3X+84i4v1Qiy3vn/gRtuMqfeEzCpGLOylGz864hq0gDk/N/fII48S/BIK6jRxMY+fOHny&#10;xKlTp8+MTx09chhqVWvWOtuyGcOojE/OHz7yAPtNjB8dnzh1dmxmZn5xbmFuenZ2ZpZ/4VxZFhcX&#10;IasUlzs5CX9z8vgJ8Gu+XKzmS2alkaiXu0g5ZHp9NyR6dwuERUiAFhAYm9Lxa1loFsbrOPR3bkml&#10;hxwj7aUy8ZIzrz1IbqKalbMyq1JGusFwVuX0chEgXB753cUgbHXCnTvuTB13J+brDxw59uihowcO&#10;HTh48Kn5sTMTkxPe8qLNq3t+7skDB7/66GOPHD329CMPEvh9/9NPnzh+vNF0CM+USCZEwH9tLlcL&#10;hqCe4s4FPCVQFOAMhlVIR1aAnoxGgHFMVjz66KPc2ET1x4cJGlJCT4T0pGBimUxvrVBCmLhLVhSc&#10;JeaF0l37ASysiZBg1igeLDpT9YuxsLAyMSMJNq3WKsTVyvSkjS6zodUdleC56alJCXWXuRCy6qOc&#10;wOR+CwGlAFn5DqsnW0QjGyLaENazGwA9hLDCwgqElcsKcAfusxta2LNnz1KVG264gQiyK3PqCpn9&#10;vbr5v4en/l41OTrv99ICMK6tcaRp2vh4BB6vKfgflOvl5aUjTz/16eOH787FKjdu371xZJdeS8wt&#10;nZgpLsTbNoyM3op7J8+JekBVntnv2SPzvbRedO7IApdoAbOntxsAedNNN73uda979R133HTjjXv2&#10;7Lnp5pt37t7L+s037t170w0b161N4nxdKHb6fnZ03fbrtq3dtml048Zdu3bv2rFz65atO3ftvP6G&#10;63l73XLLLbfeeivfiAVZWL/1xlu27dpBCoDlhaUdI2teuX791q5El+2ktwZ9u9q0zpKPKkCiEgUp&#10;vRarT5TnT6JB1Fbt6YmPeKZd1TK2YZdzp1LjMw3iBfStTpntzICSZJ5Z+qZywLocy0WFBFPB9JH6&#10;iadqB09Mfmv/4ceOndp35OATBx4/e2bMd5yBZNIuFU8fOXz/Y499HQj79IEjRw4+/dQ++OzDhw4n&#10;E4m9N9wAe3cubeDlqOdVV8ZVgSGkkkBYhAS4bQHLgGsQkGwHjQltyXZwLRiOQRyz58A19oGsZTu3&#10;r0BYIVkl7ICUuRIsrrx2TC4qCOtpdhBDC2s8H4Q1PAMyH31LtViplatmwkx1puw0CWc9FRy2lV5d&#10;fUPFoouF4W2liRN4KlSrQM/wO0S34QUKHb9CaQQ/oQAGm64UEqwsASMAWMHxYHqGwYxdCatHVgiU&#10;xIKJRSv8PdSCXxW331X3UEcVvpgFfLgVlYALfw2l/lF5uPDNdLWpmXv2P/2ZsRPf6m9P7N5w05qe&#10;HUaQbJSX5vMTi7Vitmfb6OpXqCB6KpI0XQP07bU6bRfdW5EFLsUC5uBAP9LNu+666y1vecurXv3q&#10;nbt2bd+27fo9e3Zu27Vz9651zJYOD+cI514qu4uLccddC2DdvXPH3us37di+edOWtevWrV63Zv22&#10;zVu3bN6+fft11123c+dOvnfs2ME3y95d14+sHR2bmjh76syNm7a+dvu2VZanFeZjG5z+Xe1aZ9lX&#10;QoJWdhItrVXt2lht7gT6Qm1oT29qteYaJSNO9iO/PWg7OVbIzzm5VJBpS1mpdtNCMQSDe3lGqxeD&#10;sJUTjdljzepSItezNjY00r56XVt/X0df55Yduzat37Br3dp4sz524mTddQfXrNm4fv2qLZtyuezc&#10;7Nzk5HT/YN+dd72urb0DT7lrVp5/hWOIUMbKUwMFK0G1gLAEIggxqCAwvkGr0OqsA2Hh2oF3zJsz&#10;ey56A9lHFo59JjCFaGRlZlBhSsGOvKNaLGxLC1uLG3PPw8KqUJIc6Qa6G/g10h248baE3RczYmhq&#10;lAOiixuhSili2LptGrbKePxMbNqVal3BtSr2QSs1yUrBQ8jXhnQsDQkhrAQXWxn5ld2wFYUDYUnc&#10;BYQ9evTok08+iTMcjz+2CrN7fA+J2Cv89ruUvjra9yqwgK81IF952N0GXpvKv8Ktz58ee/Kxh//7&#10;4syBrrSxZ9Oe1T07DTcTNOsNL79cmF9ulrLd24aGb8XJU+neW/M0EQt7FVzsqIpXgAXM7u6uZqO5&#10;ZcvWtWvXwhoSZ4Ac6LzftIZXKFfm8MoqlT0HmaoWZ76SFF2Vqom3c0dbLJshOGW12ajrXpV3Is/j&#10;MzmBJCgsSlDef27DyVcKjz752PEjx3cMr7l+1UCmstSYn4hvcAYQEnSFEBZdYFKrWtVxb/F0lfQl&#10;3VvaU6N4plSgZ82YpmVT1UKhNBY0phsdqWxsKKOlq65V+04kkhdnzYtB2AYQ9rjTkd5051t+/BVv&#10;+5G9d73xple98o677rjljtfv2rFj89BQzHWqxcLA4OAb3/imn/jxd9/+Y+/avWs3c7uzc7Ojq1e/&#10;/o1vyJCnlNTY1+qo+srHEGENhYUVCAsmWxmCSmAfNzZeTSgKEMyg9oZ6hIgFsfGN2ECwqdyGod60&#10;lTzyHAXa0pOc81Im/RYvOLLixbS4XUucExJcXAtL8jf1YgtIYRezg3hDxQzxiYLnt6lks7gfNpCt&#10;kh5OIVTNc3HvUhHuQlQaPhwhLxtSs8Kqyp5h5QV0wkAjk4GF5U+BsBJWVpZQVABahY2m3yATL35d&#10;7AMLS3oItkvhYNnvFRF75d9+L67fio6+0iyAb4ZFgEjlGmz5bvP00VP37Dv46fL0vlVdvTvW7Bzq&#10;WqOCm6P1sXXSAi0XppYaxXTn5lVDN1lGTOlg6SEiIcGVdlWj+lypFlAhMNHu4ChSqVaLpVKhqIIJ&#10;FIvkZi+1cm05i/XmYtO1u7r6NmzsXrPaqJQKE+ON+fk4UXhcR+dRtLS6ir1zLkeXIFcO5eVHvgNi&#10;ZlJyo9FsqXxUbj1BBi3Fj6jqlG3Un+ptT9IEwmCS0iqGqg8fa5W61Wc862mr3HW39A4PJwvHtenH&#10;a9rkotYo6nr6pTZs0orXa3RHQU9/76rhoWw2Z8cS6Vy7QwCC3n59eKR/w4aR9esIqZA/c0abn81l&#10;s/19vQAd5pLVFKrMJl+zzlwv2eVZKfE8T+55SecMcZscFRYliTnArFxESeTBpDn3Nrc0mPWNb3zj&#10;K1/5SoDsJz/5ya997WuE8pBjQ+QqFKwcS45Y5vdVfB21CBv7nTq2noDW/89Z7zoxtJheVCMhM+Ol&#10;zCVr+XBh6qH5xkLDLweGY+roX5HEum692ShXypLieCWKDesj8DSMsSXoXKITCOIM9QbgzpCRlZ/C&#10;OlI46xiEb/YB1v/QD/3QD/7gD8LIfv3rX//4xz+Ogja05/cKv17SnRDtHFngxVug6UPsqDQ5BG5u&#10;1OeOnPj2gaOfPTvzlQ2jQ1tWbx/u2appGae+5GuLAF0X94/WsJbXn1IDneuCCBGtHq5oiSwQWeB5&#10;LWB2dUEgNTds2Dg4MMizBAtbqykCtVCtuRpMTt1z64l4LNvebeS6mx2Dxcp8bHJ2cCmfjRnVbLpk&#10;J5oNN4l+XYuBTpu1hu+4lkmkK5+HGaqpTjiRZvPA4UNHzpzaNrrm5r7+TGFueeFMcl1lcG+n1lX3&#10;girvZU/NuqT8qlmdqs6frAVNc3AbQbWQCizpVkVPVD3bjQ05gVsxD2vOEcPOZJPb25zEguWuDiCd&#10;LKAGGeVBiwmef1y9iF9ySUsrcpHS1aqYnCquCb6kGb9mFxE2nGpoxe6+gb3VeGIuKFS1RqXq15cX&#10;1Esf1VIqF0vn8pMTpUP7hkpL8fbulNt88MlHnzp9sntk9R2vvqsz02ZU9UZc5VJ69kdyLH33H6KM&#10;fvc7fw/3VEFl5AMlueIDSrosH8tRdvDruj7uG3OeU/eNtOm10tpQPkmHBTTyUUJWX90RLQBJXbhL&#10;WskDWj87zOUr1sMHAE5MnD1w8Gnbtjo62zOJdClfKJfKTqPhEJKjVKxXK+xTrFWRnXZ2dCQSydMn&#10;zxw6cKSUL69dva63v4fiYSIlvL/AQb4VpxKwjlhWDWeojKzjyMUNZ8Qsy7GSlZR+RqsdqlSnGp1u&#10;5wWDapmBa+Eaolph1HXHJ6RBzXNOV5O6n+5p8/uM+WA5cL1kgHLXqdtV01PtDXULITQXhUOIbtkn&#10;lMCG2tlQBcH4lqEpfpnsBtO8UkggqFTctlpKdhVjC6YWfUUrMN8Urm8bNmyQGFuirBBdgQhk2UjJ&#10;EN6X9JC+gJ0jFvZ5jKZSbBDRUD00rceUm+afqDAZqqjLdS4/KkDrGdahVa7w699Dlv0F3BKX5xDF&#10;t7QsF/Zurf6E58HUCIWu1ZylYyc+t//hD2tzp24cWLN3yxvbU52a29S8ZksmEKOHdLx6IT+zWC9l&#10;uraOjNxKEPHWGJF40byDvh+0sBJtWsbM8uDLOF96APlVYsmHz+nKANXPfng5FjZB5oLoQFihwJWp&#10;rUNhWFhO2MWtHEiHvZB0klKl8JDnFj6tLFnWV3oayLHC062sf0gQCJUglVlZDWmO3JzhKeTJWmlA&#10;OQSEFnaesi57hqHKpfzzutyVqrlnPwVhZULiQxoirVhpnLBp4SHnlRx2CLL9vD/F5mHhYcND34nw&#10;BRTeGOHNwxbYJXkxiblMXkuYgJlT8cCAPZUksT74DO7IIHSOmYzHk6YZ082YbSXrpdrEVH1psR43&#10;nFw2SKYdwmIxg2mRNKvFMVm6ZdutlxYOyzFkeYHn7D904OTpM7vXrL+ZFPOlhcrCRHxtbXBvt9ZV&#10;84GwvAUJpeenCKpVHW8snWoErtm7rTO5BpetIj0k4aANI6E1g3QjY1TiM3Ol+WoxmdXacu1anMe9&#10;CoQFFTCa1QiHCQbFf/tSIWyr61DUcEu7qGb+/bRfNxrjztSRulvsHBjd3Wxvy1sevBM6B8K8Kk9w&#10;p4kCvyMRs5r1/MTkzNi41dvPJO/+40cPnD7Rv3oVkoP2toxuuRaGpIO7Zj4MYlBoXuCjZs8vw0ez&#10;SCtgNqbKCw8dDU4RFwJRiWEuN61KySr7hE9FJm04SmzK9QQ4ciMrlh9k6eNJxRpbVcQbH2SpggEz&#10;cjHHxyaPHDxGZMe2bHslIMHy0nKpWGk2Kk6z0qzV3GbNddTcAqk8DL2nq7veqB86fJBIHkhr1q1f&#10;SygDnlUeLSE1w+5DJKeyyLo8w6TAYI4iqASJYsycMkpHy/UZIhJ0XBDCqupyW7fgRavuRKFTXWTd&#10;qCa7MlZvTEuRRcPgGVFjOTByK8JxiEqlV5KuM+yhpBcLeWjp9eTPFvhWQgI6BPhUNgJhEVeE+wgq&#10;DXsu1ulGVQY+10VOQIho7ID3G6HHBOLIi0QOF9c3lpeBnY0g7PMgNhW5Qk1dM7BSA6Rn8CtPBnMH&#10;LV03HZ166bbGYEob/e1vfxvVGS8SIfK51V+GocjztOJl/1lZjQeQLiTw1FQhH5ldCSyYkGptYv/+&#10;zx5++ktabXHzyJpt63eYRlbdiq2BtTK5ihluNJqNfGF6sV5Md20ZGr4lhLDg4qsdwkrPEPYt8rDL&#10;Rpnb4Vu6C0nWDfbiT24qUR+FECfsNAQUtm7Icx6igmCkBOlewh6Pw8NfpacKwZB0wvKrVEPOzpYw&#10;++BKxf8F7yxpy8qTUoiUJj0/VQqhtoBsGe0L+AsrI7hQtsuKEAoSorH10Cl8zBI2XDZKkyUlKgmk&#10;OBdbxHoru32xttTquftbKZa3G28xWQ/rpl5VjsN2MYUMGARBSgceAlmB6dIWqiSt5vCwZOog6R5X&#10;9vzsI6hU3hRSOM1Z+YqR/eWO4icxkZzO5LVEr8TcKCvsoRLA8loNghhxmHmMCGoaR2MeNKFqQWw6&#10;8azqzvyim18q10uOEdiJJFAi7zY5swKOPIXg1jiJh3CgtuI2LFMcVnTfgf0nz5zes27TbUPD6fJi&#10;af6stbqyKoSweFoDO4PngrANAmg5MT3bnu5IFGrliUOBM9MYah/R+ht6jAbVyTmr+gY3YCir2nuZ&#10;IGxtrD5xqNFYyvQOXddszy23ICx0UtNtMGPrErZa15K2lTGt+lJ+4vRZNIqNUmVyavrUxNm+NaOv&#10;fP1rzQzg3mhlpm+N2a+RjxAUz/78E072PIr2Ev709DIorXZ47thHvl176Ix7am7uycNzDz9VefKQ&#10;d3TemmqYeUtrJNVtz43ZypGmXjF0WPjrM8/Hu4e7jk5D3SjUks5Vmzo7fujg/lq1DBFrxxO1SpVr&#10;7JIkQCVEphsiPTJ6GB/JDDP1La7en5mdPn3m1GJ+sT3X3tbWRg9CL8CYUOkHOMCBw1ULz9TKRdIK&#10;1BqUX/dLXqwU16f06vFKY7Z5UQiL3lV5dLUgYMvNmeZbnkUmESNuW11JwsSSVQ+q2GEWUnWX38mz&#10;IGKAcPQvnWP4dglha9gvh1sEwiL5ZYuwsGHXE+LXECOyggVwd0NPjFCYuA1QsBCxoiqWKA3y+pHX&#10;UljCSwo/Igj7fObloWNQ2Zp8ai08KdxBhg2po/5qCVxAHgo9gCI+8pEPk0+Y9MIoRuQl97zv++er&#10;wFX5OxQq724/aEJgA/sxkBoZq+R7WqFEiJpPHt3/ab88uXVk3da11yVTPcwNKZBLBpLWotJvGUoL&#10;W/g+hbAACUEhgmME8QjmYB08RMfCr7JR4KyAIbYIjmE9VNuvBE/SbwixJ1CGX+V0gmJDhCQnDcGl&#10;gNdw/EwF6K4FOlOCVDVEt89xU4ZwipLD0qSZAl5lhTYKnBVwJh1RiLPl2ZHq8b6Q7lFQWlhJ6ZDD&#10;Y6VpIVNL60iyI1hZ8CU/Sccuh0h/G/KXz/2cSvWkHOomTRBwKdyEhJjkdYNmTM4luPPc/fxM+J2V&#10;8DQcWlANSqaZnEWswW7ATjZK+VKOAHEpfOXEznmmkz1DcKwTRoCUWq95zWtuvPFGwj+JJI66JmAO&#10;mV61YK/QEzh+rW433VhgDM3Nxk+eNs4cX1ic9DraOnZcnx8cPhWz/LbOdIYMValWVtlUC0bqyRjR&#10;BFKV4tL//du/+uJXv/Jzd77pV/bekDnxxPHHvhy7feaG927SNiw4/iJtIoWr7XUGc/G5+wvHv1L0&#10;a7Ht71zXeYfvxiYYm+mWX/aDjJPTgjiUb3Ff/ND/nC0c9m5+zabYu5eSG1N+es4hIhd3AHSPSs4H&#10;g3BpPWOLjFCZvjCv6sUdS3N7nGUrf1/poY/nK2eGdr/ynzU3rp1sMyp2zPOZBnLohjKk4dKCLscd&#10;rDTK+w8e/fb9lZkZI50bazhfPzu2+g13/vp/+rO2wQGVh6nlIX7tLBdTdoaa0BdpimbQSPiZxtcm&#10;H/m9j3RNVvsH2paDubpfSCXTdqYr3jlsdg967W1uW1xvt8yM2VxlpnLpbFfOak9oIFtTcxQZq8Xp&#10;1vTAaakKHv32/Z/4+4+iCF+9gRfPDrCgiu9oW6l0kqxrsPtqBGng6+iVSkX1RjL0fU8//bnPfe74&#10;kRO333o7MT2uv/56ni55OGU4q97/zySpWjkKV4CAeBsIX6rxvuW+zKFs+RuVxpHmmspqA7znkzD2&#10;GcKVdyR9l+npHglplbOzmM6jJpo3bY57W834nenUbfFmT7moLVYtJ0iZPHpyOhnEh3UIB9PSa0tn&#10;F45upQ8VoEknAEyhcyDvCYfDp27dulU6jpAhkP35lh5HeuHPfOYz//7f//v7779/48aNP/3TP/3+&#10;979f5ARSBxnThz3si7wNnvfwCMI+t4m4w9UURKjEbs0ZcnMR3oJxXNPBSVEnXimvlVq1ceTI8R95&#10;x1t+8zd/8z3veY8Uy6UM8cfzXovvrx2IDMKDqW5kJkT4CGdSKp/cv+9Tpw5/LuUvbxnaum3NHive&#10;7haLpt0yMrmf1fPCZJxFdr18sTA2/sSx/HjvhrfdfOuvxnjrSng8g57hO36TV6ndwl6Cm+Sv/uqv&#10;SAoDasRLhPBHb3jDG1AcfeITnyAjktBp3EUkrCaSCT0GQaZJt8QWwnT+8A//8HmP8IEDB+hhGCGz&#10;A3CKYKCUJiai1wInfelLX/ryl78M2KL7AniBR37iJ34ChCPl4LP7kY98hMzYODCAn0CBDM4BP+98&#10;5zuFAJa7+rknFkJumJp/6lOfIoYm804c8opXvOLHf/zHmbbCR4IILfSKxKsh7CAnJeAgfa9wHNL7&#10;wQjgUyGVF9AlPSTOFYwS0aRxOAEKf/7nf55skWFPS8P/5m/+BqUWLZWZEORbv/RLv4T7LO1lt299&#10;61tYjzPKgIG2kEvy1a9+9etf//pwVHDBO4qrgz1pGnlVMRFMBCaC3OQSYKKvfOUrZKaEksBQFP7p&#10;T38aN19eB7SamghLgjF/5Ed+5K1vfWtoQDEUB2IQCblIqB9elBhKRhSUgEsJpfGWYWfenvyJc/DP&#10;/uzPEpVVDLJv3z5uFXy0kLSxhSbTWOLAvu1tb1NDCMKzU9E77riD2wUIS6HnSO+merU3ebvj3IyY&#10;z/VQ7jD32b+01LmUz8xOFs4c1Z1mz7rNjU1bZgf7Gu3d6fa2eCZtxuFe48z8EysgZSeMRLK0vPA/&#10;/vL/fO6eu3/hrh/6tZtuTh1/7NADn4+/ev7GX9iobVwEwjJYcxSE7WpB2PwFISx5+yw3pXn1kumm&#10;l0YW/9488YnJlB1P/0hl/es3asOlhj6t8sRz1eTFfYnP/cUgbPmh2kMfXyieHN5+y09W1gyPZ4OS&#10;aTuenSAKNRKLTAaJRabujGhmam7p7FNPL3/7kaWFcqFpHC7XR19358996A+zox0Kvj63t84l1jba&#10;XYV4gPz4+ty+P/2b4Xy1a21Wi81qRkEFWnOMWpCs6sllL8h7dT9pxHOJro1r23u6O4dWmb1dWiap&#10;pWwtFdeSMYVd6bgUxNIe+tqjn/i7fyhUyut3bF0zuqoVdEqFY42nErEkEFa5WXi4KvIhXx0DmFxm&#10;cXnxW9/+1pfvuTsWJAmH/AM/8AN0OjyoIT0gqE5gn1w1gXFqOM5bTDetotWz2N11stt43IxNxkaK&#10;IxeEsEq7q16VPFbfEcnxvltOzM23FZs7vMyrk/HtQbmjkLcrVctts9TEpSycVHAG3+fNZ4UoVnoT&#10;+VM6U77p0chUQt4+agseJYKYzHBRoDAlMp6WBkr/yBZeHryx/uzP/oweB0z/R3/0R3TTsptYQ142&#10;Lw+4fHnOchU/j+JW27omHmEtGNkRglhd0XYl72oJZOuN5tTU3Mc/9pnf/M3fZe73D/7gDxjMcE0B&#10;B/KuCt/oV7EdLrXqCmsqOIqNapA7cZg8b6k4/8Tj/376zJNxd3nHyKZN/btj8X7US4FbVslMVISt&#10;1vsJg7cgLM7TZ75PIayM3uV5B63+1E/9FPoiMBy9BBDnv/7X//rv/t2/+8//+T9zCwGAAHYS0QU0&#10;9j//5/8EEfIrfwJ2P/vZz/IrpXGnscL3//k//+cXf/EXQUsAOJ5uIC+lCfai/wFXvelNbwLmSsnS&#10;3+7evfv/+//+PyAR+4D/fuEXfgGoRAlUhgLZB0j0X/7Lf8EhdWUfdbE7QuaRhDgElv3Wb/0W3Z10&#10;rXSSf//3fw/kAjQLJ8rTIU0TXgCUCcHBn2zn1Oz2n/7TfwIghuwsv77vfe+jknJ2dsMU//Jf/suw&#10;MhiE+oOYhaqU7QA+ullePeC8f/Wv/tX//b//V04k7xp2ADX+h//wH0jZc7FGyYMskPGxxx7jGokL&#10;BMuv/uqvYhmwKdCWK8gF+uu//utvfOMbYeHSOnnHQYlSQ4SpcqyYF0bjd3/3d+WSSYHUlqtJE7gQ&#10;3Bg/+qM/SkrXsEWUfNttt3F7kKOA/THRr/3ar7FCCUIG03BUapBH7KAgPE7WjBVAx0L4s7S0sIqP&#10;RdYJ1IcOh59G21Ct1aulfN1xuVxm4NulilmpJ3LkXl2faOvuyrWlMmk7FlNKDfz2Y8lUMgWc9ZzG&#10;Y089SfLZGzZsfuXo6tjyzOzYEWtNddXerpYWtsZ0Lr0BqQ0IqlU5W7+wFhbqzK2SjlPFbA9iKb3N&#10;K3tnji836kFXeybWmzQTyq1TTVyLU8IlQsaWSuUCWtjK6RpCgvpipqN/ay2TXrK8Bn08UkS3psRi&#10;8L1eUK82APnxVMYigFYp7pZM8i21m92rulev6R6NF2zt2LJ2pqmdqV07n+AijdXH6pfFCO7UsjFe&#10;qRw7XT36dKe9FOta1DLjWmJSsyZ1e8qMTSWSM0l7ImmO58ypTnPWGlvQJ87Wjp1afurI/OOHlvad&#10;qB8Z945NJRZTWtlifKTVtPLRyvT+Sa9ktGf6kt02UzJI0lp+LgFxf2vNRrXeMAn4VnfBkQz1eOcz&#10;6QB5gHwJvy5GxjxBPFo85zxTKhxHK4jBymAdYbwO+ho0taC95cnl5lTTmDZi83bayWRr2QtqYZWv&#10;4TNTvSFnpqQRMTVHUneatCDeTmzloGo1asQJIXJsa14s1AyEcFY6l/OwnWBW6YxkhW96GSqMkIBf&#10;V8aFDYtihVMIqSAbpZtmgS2gb4LEpSiwr+iU5MV2Xk0u1qtelu0RhH1uM6r3W2uGEwSmrqNOXCcm&#10;ClUeOBT/rUsFG4H/YjeyqX/4h3+84cbrQQPc5PAd/Cavk2tQS+C1FBbysVXSkcriwqGnnrj7+L6/&#10;bLO0baPbto7stu2eoEpWn7oRxxG0BWHPBeJRXsM8aWjhl79PhQRhb8CKBOPjPoHYgw4E80GcMUuD&#10;3Oj222+HkMMPBwSDwPrnfu7nALvokUBjcGogG0ChwCOhRbnTKI0uF9IO9AN+ZR8GVNIFsQPHsgNg&#10;iwIpAeDFqcHE0L0QsXDA/Eq3xrCcnX/sx36M+lA4NeF+houFMRXM99z9RsiY0tEJjqSTpBq/8Ru/&#10;8drXvhb+9aGHHiJA/qte9aq9e/dSJc7CCmQkhbMDhCh0prSRBbQt5pK+lDpQGXJAsgJ0e/Ob30zn&#10;KQCRX2kCzYfShqal/pwUO0Dc0lETJIcDMSYvF2A05CvGwcKYgojd/AmUD0mE87oFeYQhX3h5cTp6&#10;eyJ88wqDlAExcyAKMYApMWeA+6Bb0DAXDsaUVxhjA5RFsBX8RDIrWsS0mxiQYuWSYQQuGS9Eru87&#10;3vEOcltSE5HY0iIWmkNQdpArp+CNSfMZHohgicPZAXaZhnMsVBFNxshUkswDOvODIHoaTw0wmaj0&#10;1JCiJfF3vaCh5pQ84n+gd8X7RKstpJraSDw5WCpkjx41ZhaNdWtyr3llsH5bvKPNyyRrlunFEE+A&#10;ZGOpWBI4W1ya/y//67996vOf/4XXv/m3bntF4tijT33zk8btMze99zssrBuYltepzSVm71u+IAur&#10;OemGVo6r2zgdlGy93FF60nn6oxP+aSO7x17ztu62PZYXLxgaIzOiY9LDXNpyMRZ24ZvLj3yqXDje&#10;u3HPu4ojg1NtRj2VCsDTjaKdSAUGLbWDejOjGcPtHWnT7H+qmT9wunDwLCxhaqi3c+1gNp3wK2Xd&#10;6LhghS4RaV+qxPfSjHAZ934Gbp1f5KW62V2sSoFeZ8bcqy36Y4f6YstW+4KWWfDcBQhEpSTB206R&#10;tCbuWj7B3+hkisMofKr1eKWWaDhJ3c4lUm3xZDrTc12jL+Ot6vTi5tyZ8cNPH5irFhMDXe3Xtalu&#10;jHIs3An9htt0fJ4GX3dU8p14Kt7w6sRjTefSiMWf2vfURz/6cZ5AnnOeQJ4psBrPZEhn0gpF6T4z&#10;k06vp7y+lEOXqy0EA8WB9UsbVk0N9dcH+uf7LsjCKnc0iB8lGoeAbr07W+pehA11S1uMleqj5fht&#10;gbOrkR+oVHO+g1Z4hSKKmoikKVzk1xBQ8qf4VcgOVJWuH26DGTe6Y5pDpxMKCeQoma4RiMwhQsXJ&#10;C4Cu8J577vmP//E/0m3BMdARwxOwwk+hjCk8+2W8655dVARhnwfCMu5XlxPmlZtBhfOolNTHsrVs&#10;m/omuGmtXkwmMt/85n2vueMHfvf3fgNChevOIpo5BXJbN/ZLeh2vtMJdIkkGMQhrOhvNLc3MkHr8&#10;njNjj/Xpy6sHt64Z2J5K95BvRGuUSSTJ65Q5FIUS5L3EM8JhMXKTl06efez7UkggAk2ZnBHC8r77&#10;7vud3/mdX/7lX2ZiGiz7l3/5l+AN/gSjQJ3CRwKY/tk/+2dQdPQ53FqgFpkZZ5GuBpQmM9d0rSAz&#10;yofyBJnJBDQUXdi9/K//9b8gL7lR//k//+eICiARORewFaoOvMjZgbZAPSQHHAJnCUqDz4OIBWg+&#10;73hM7nYR2srOFAj45ix0dFQeDpUWwYYyC6/Sz8/PA/4AZIBRQBicMfiVEkQpK8yiuGGFsxnf/OY3&#10;gaegMihnah7e/GGX+653vQtUChUKjIPR/OAHPwjWvPvuu8XstIvDsSSaH8pn53/8x39EbPDbv/3b&#10;4ObnfpRCsQH1/8IXvgBehAMGjsNHYD0gsgwPdu3aRTnvfve7aTv8LsMDKVZIE1ZkyBEKjTALU/9g&#10;XMoE4IYkvUxIYkbmdv7bf/tvmA58T0MwJuNkLplQqwBWoD+V+Yd/+AcO+cM//EOuL8Caa6fmDVf2&#10;PjKaoUT4VyJhAl15UxLqrlEhTiZcDypls2yZBfSgbR25rr5cIl2fXxzbv98vVbVaw3Bc3n6WKoA3&#10;vXI7ad1zFnpdNvC/ugHVXy2hzyXN9jPUt1tHoAnG+6armt1hr7slm3N6JvY3Jo8veFXoV1s34xr7&#10;Xb4F+UrMpsNRsuh6vUHIMaVBqdVpI3GRmtWaU8P7zcCJZqpUOlPIB9nB9t51HZne4Vz3gGU2Th2u&#10;HHjYPfxY9eQDF/xUTj1wSZ+LlXOlbb9Yo8onH7gsn9iRw87hJ7zZQ9nUAvjVjU8EqVktOR+YJc3O&#10;a9pMszHlOuOaOWPEFnR93slO6O3z2Z7aqlXWhuHcuq5Un+FlywXr5KGlR+7d/7l/fORjfzP9yLfa&#10;K/OrzHpHc9k8sxgbX07PVNoW67mFenqumpytZOZrhGct5yuVQoW3F+/9Ur7kNbze7l6eTyAaRCzD&#10;R6RC3CT0Jnyr4MqtKB+tG+fcwp90W4qRrUDswvCqOF9qGH7x+1YNsdROCsV6BrIe1OOuz+ykbye9&#10;eEelyzhr1481G2OOtmQmm6qP4I4VXZCMS8WfTPpN6WjCHcIJqdZDeW6R+TLZWYBpuMiforWSYb2U&#10;JtNh/CphYplrpstmhExXy9SezKCJXCE80eV7UqOSXogFVBpUn7DeTq3uFpa144e1e7/W/OzHlg48&#10;fabO5WqpPxKJFBIaGBfgLq8xXooyXydjHva41vCruns1EkMqXy7g1ez08Ycf+Nzhg3dnM7Ov2PGq&#10;bWtuSMUHvEojcJa1WMWylXhAPTLPKImeefF9P+N+kZfISDjENDB2dAUMboFcAFa4SfAWOwD1fuVX&#10;foWuiUlq4BEA7n/8j/8hIEE6GUGK4r3EZDR0JugWXMiBosIXIMg+FAgHiRqV3pjJH/ocQCRHwSwC&#10;vwTmTk9PUzF+FYzFTBFnCWeZpLbPschsOCcKwa6AKGhCBKP/5t/8G/o6xAzUjd2Aa+A2VkjouH//&#10;fnaDV5YOk1oJcqVWfEs8LNE2gICB2tCZ4FfphKVW8twBXlmHtOZA0DyW5E8An+zA64bDQfYwDuyA&#10;NeiB+YkCCXT4HO0KyQjZBw0uLzU0AwBKptT+/M//HLTK2eFT2c7OvL/geqkAiJz9xSyK9mkt8hYR&#10;3oT6Qxtj/zDM4kq+gx1A+VQbloTuhUsmDsRcXykNy3BXQA/BucorRqTAMMGUaXZ0dfISHR4ZBp7H&#10;k8lWEHauK/50cV5JjXqDKhbyed6AmB11fyUwc0Yy51tpO611dc5qLjMo7dNz61N6tjNRak/NK7cX&#10;K46DDDFl407Ms4rN6gNPPHLi0LGbN2+7ZfOGYHl65uh+faQ6dFM/CWaJgqBekQQ/cBASJMtny4sn&#10;m4Fr9G7tTK32OdogaDvUmh1TPpxQBkaDuHu80Zt6M1itJeYL+XFfm7KGei1jRPNxqUMx36zrMeVt&#10;3soqQCQrehpwpoZv+sVws0o+YKgoYuodrAKFwuElvEZQPV2aPuY28qlM17paNlVMBGV8ejRczHh5&#10;E2gMBYHjM9q0Tb+pmY7VH4y6tfTS3Gwqd7J3Feqfx1PJE+ncGTMxmcpOJDLjVuqslRm3c1NmZkJL&#10;jqWTY/HU2Wd/YunxWOrssz92eiyWPvvsT5z9L7z9bDx9gc/FyrlgIS9g4wUbxcYXUNQFD7GSY9nM&#10;ZFtqJp5aCGILml3Ug7qKp6iCA3O1Wx77TN2pKDYw/FxUzzZ56ZJbLq/b4NqzVuK0mTpVSZ7IZE71&#10;Jcf67LNt5mR7otht1Nqry3almV7IJycL8fFqYiZI5lOJanus2tFf7O9qdiYbqaChqahYgVMixYbl&#10;x+wkPSOdhfSY9Bc8bKxLfgSefFZkXQCli0hX6RSsZJDN1HPZUra9mks24tl6m4rQo4IPqPu39ZFX&#10;n/rToH0BYyflZanjaMkdrUESk222wYjRLesuz6cVEN2r6YOM0bJD+3h0JzwDyGhxgl3pJLJSYyCd&#10;jsDQkEzlWaAJTBuxhdkclpWUW9iDK/D9jJbgnJK+BWTpVWkyfTcdECUzT6dEFyvCETwv4fHc75Lv&#10;5tdrEF1d0Cz0U60gFVVNL+FVRMiBWoAoRltY9qYmjbHT1re+aX7ms95HP2l89NPBk0fT20YrW7fn&#10;4mkckIjbnWAy4o//5E8PHHry3/7pv4MekzskpD9Ct+7v5oo89z7AEIhgT0OVq7xzWzsjaFAviEsq&#10;vCVVPRcZ+kWt8CpQHlbK0feZB1FVCWIHxQUzIhPj9z788H+Yn7h7XVfX9UO393Sua4kyKsS3U7u4&#10;ts7TqjQE6r2iHnkebtUS8KuhO+5U6dRcfTLZuXHVwJ0khvadpqF6q2fOxa4qbrUE1uacyu9JmtOK&#10;pBLK5SB1kDsx6SRdBf83W2cxiENNlmjIHaWIwlWALsQjRQqk+6XZ85KMz85CrckwWB5ziDQkKAyE&#10;WIHJg4tliCuPJzcSHjwf/ehH+QloQucJqyfIL5z4lk6G7gWsA4MLTcA+TGEDJUNCVErDmQnUBYBD&#10;0Dk2NgZTyEYEpjj80DODloBl3LEIbfEegx2kVnRQ/MqecksLTrpYk2XmYeVuQPP//t//OwgPqpVv&#10;JtN/8id/MuxFWaGGCDcBuNSKyf1Wb35u7kLKCSMY8Ccl/O///b95R+DsJRoJYbKlVnzjGgUiZABA&#10;nf/f//f//df/+l9jqw984APwyljj8ccfxzsKtIp5sSp6ANhNunHcaoU6veAik2NyLmkdYwBGAkgU&#10;QID8yiy9TNRL5bEkzC6m5qUA2OUSS0ZxVvhV4gywIlpY7ANdyrWgRVCnbJHxibSIBfc1fPgAuJDx&#10;lAlhzImg5BES8CtvVdy5uHPw32If3kcw2aBYiOe3v/3tZld3D9m0hoaHeN/E4wS2BE6q247HVnR7&#10;wicJea5IZlhVRKM+72wDR+0U4TSLFS8PgHDNzna7r19PZRWs4/UOiI2Zcd+ue00SzJ48cvyWLTtu&#10;W7dWnz07c/RpbaQ8dANxYUtElVW6eEhN4rJXY5XxytIpIKyKC5siLmwIYdX0KRHFJIEQt7ZtariB&#10;mVktU50lM1Y9MJ32dSm9E41ug+us2ewsPYVoCJ8RuFyE+hW8QLcsbtxqttZPenW9qeLCOqgnMl0b&#10;0MIW4zpgwTDiQFylRlb4AkDLZbMINs+nozkQlL3y3Kl0cry9d0GPLcSSdT1etXM1M1U1EziD5a1Y&#10;MRYv8bEJp5Qq28kLfioX3B5LlC/4sZMX3t9OlC/4uVg5V8t2M1E0EiU9XtThXE1AZFm3mhr6VZzd&#10;pRsXDHjudgnMRN2w6rpR03RcK0qamdfsgh4rJNJ+PFZMxkvZZLMdhbVtZU0+ZqKSbXOsnBPPuIm4&#10;k7Kacb1u61WjXlcO9aTtaGiNmlaveaQAQS3OM4KjV5VHl8eVYTHDX3gCGTSfw6wtNlSIz1Y30dIF&#10;aGbMjWXqmfZKOxA21Uzm6u2hFvaZTlQF/LpYnEh+weeMOEjckC5qcb1cj1c9y2l2NvFqdk2fnF7g&#10;XIVdDXwd8QY7p0ZV8y8rIiaGfffK7pX+iEYJhKVHYzlv0ubZvaG8rgTIsr8k42USCnxPr4prLeNm&#10;9YA9I7291Ffjpe7/HK+iSy3qqt5f3R5uw7S4FyynAaaKuw1t8mz1/q/Ev/hJ92tfNO6/N7j/vvqT&#10;j1XnZsuprPHWN3pbtqd1NQGFiNM6eWLy/e//5dE1fb/7O78vQS3kXSUc2GUcilg+rvgxS8chuJXS&#10;sIVwvgMfpSNfMSXA20qB1Wd9oC5aHcCL/7TQZytLJKNBSA7FhRAv3SDJ8/SZsc8dOvh31fyx9SOr&#10;r9t6Q1/fsBo3q5jYKiy2ikvJm5pJQSW2JwoBKwF5ZWFkMKxGEzWnsFjN1/Nd/detGX1V6zQNlfVA&#10;NRwH5lYXAeJVAQ9IUVnno5InKHNIuonWwk4KdTBuh6Bp5bhsZX1RPQZvMd5JWln3E8jjCS/IPkzf&#10;aGaJYclLej8L9JROhl5R8AOkHQwiGBR0goMRPWTYBdHPMMUMeqPfAHoyhy5jJPrMUKQkBQJeQXh0&#10;I+AhJFvygMvpBKIASYkSQJ+Digm0CnuHionJdMAW+wCVcA+CKIXKJbLBhz/8YUhfZqiRHFAahwv0&#10;vFi/ISPwcKhPgTJJhZqW1oH5EJJxOjjdcKzOPoBOsCYvBeamUCxIEAahJ1mEqsQC7EDhsNRf/OIX&#10;gZsURZ0l2ms4v3/8+HG8o4CwNAGLIc+g8u9973tBezC+7EZmxL/4i79A+4sXHdPuYEdgOuAPgE6t&#10;LnbRRTwWEhBiB5A92JEKYBkMCJPN2EPYGWyLWoOzAKPBkTSB+ovjnQBccCMlCPLGMtQKSQCoGgwa&#10;ks0Cc4HXf/qnf0qrKY2Go4IAiwOLie0g0mRALTtw3dEVsAOInKYxTsDOMLU8cK2nQOFWiRZ5LtEd&#10;t07IG4VsDe1kFhBsWtDcSb8+xwPZ0902OBRLtS2fGiscPRmbmScIJFGMVMB40/J1W6VGas1m4szd&#10;mghVIdfFXuf6HYGkz7twWvVUt/ZTMkBXi/kgaGO3NXprTzaRmHi4OfFAszHfClVktktP15q94WHm&#10;0zrsUhWy35knhaBSTWl1YedcIEQ1KCyZgGTa6BoJnrmm3qjrSw1zxo1PeYnJIDbl6+OaPqYZZ3Vr&#10;yrSnjNi4YU/YsQnNZLL7Qh/jLDs/+0MA/gt+Lriz2mhe+HOxcq6W7T5Gs8Y1e1KzF3UbLl8x+YqJ&#10;IHxqSEW0mHXCn/HxPYZhdQVerWUtvgB7j+pAS0LfngnM015w2vdP696k5cwn3HIbE6ZWetjKDFu5&#10;QaOtN8i2NdNpcGk+1pyvOQu15lK9vlwrL5XzS4WFhfnZuXkeFuYxmOmAo6LLYOaFwWvYq/I0CRsh&#10;3YQaIz4zO6/6eAmZyvvru3oSzn9UuL15xyV5GuoJe97WTgXBkcDL+1pVI1oYsLkV21bdvC66vGeW&#10;UAYgbxHRJLXq9Z1FtsiUkJxVavgc9ZRywv3paAjCgvcG/ASjdnpeKUdeOYyNn/e5j3a4LBYItAox&#10;X1QwOT9h+gnQFECpslg8frT6wL2lL3y+ed+D+pmJRMNLDK7qvfMNydG1OcPWKtVlxYrqUGjHkE/9&#10;zm9/QAIPCbkid0I4y3lZ6knY0BaLKWlqmjWnUnGcclPDK+rcJ3BhOMI/Sdh4wU/Da16WT7WOK2fQ&#10;hB31G02/6gQkrWyoWD1N7ezYg0cPf2R57ts9mdSGVTd25ra5fpbpQpWoUo+7Bp8EH89I+GZSrZjn&#10;/nRbKyqRpJEguF+MtHtG0/WKfsBgmOiRbpnxsGtVmiafqmM2fcvVko6WaQQpFPkNzOLWqk6t2mR/&#10;9V5VFC0cEunZMRpXh9DVvtOgy2Noq/Av52rlOCckJROz6JsVJfuSLzInzmlEAAB+ApMBSlhgQPlT&#10;pv6lrwDOykw089QMdOXdSgmhFxc/iRIJmAifR5cCdBOMG0oO6HlgEJivBxWxAuspXlxIQpl2l8qA&#10;hIDRdM5gXJJ0gGjhYpn9l3AEzxZNnWcmxe61xm8CzkQpQVtAkGBlng4km5xLuEz2pFHsBjMKxiX+&#10;F7CMlvJTKMUReCpWknNRPfAf1UbqIHvKGSV2FQWCCOEFaAjYDlIZ8P0zP/Mz0qPSRlwXkEagH6Bp&#10;WABzATFRmiJgCLvlC157ziVjUXaTnplHW7hVqFMJjMjbTZ56HD+gTplY+/Vf/3U5tXi2CTzlT5Cu&#10;jD1Yp5I0CvcvFjm1sLbysuBasAPfXDWuCHsi5EVVDJCVsQSmg0ah4awAYbm++Ml96EMf4i5SL8/u&#10;nu5qrTo8NDw4OIARW6dUbyzmPikxHD9xSqkoQ2/mGmtaUFJPsZuz491WMsNDuzDFW5pMB+2dXTEi&#10;XDBS55LYic54iq7koccfPXHk2I0bt960esSYm8ifOeauyg/f2I2QAL+cVrYSvGaSQcWujFcvzMKq&#10;hrfuCgbF5+ZRQCe+YwfJZJu2bE4fLzdKWntHEl/yVuDPitpXplrO4XTgDG24sNLloizsWXficKM6&#10;n0p3blDzvQmTiASGHifOH6E3AbD4pSuOC28Z37R9Y3Vim1GqlycPZWMnOzpmAqLetvxvRMf/HWpQ&#10;sqAyQub+bDXqvM+lg+0L3paXGpjhwoVciVuFhWilBSaLkJqTZ4DS6l5aRv6n9lMxXGXaDaICHNm6&#10;xen3UbSB7Ih8rO4Q3u7MDLbruBUapILMEidY41WkJ+p6qhokan6s4Zu8Pwh7UTeaZa1a9EoFt1hq&#10;lqtopKt1HhCJ5AKElUgxcJBsEdjKEySDznOzJ636hyxsR7W9s9aecdOZau5SWVgVIhZnLM02PRMu&#10;hoJ5J5a6i/R+XozwxYBYctapqQ5GfswjCiRVlI8g52dQqQDZ1sTOuRWJQM6UDVvC7FzPjbMFqUvn&#10;Jb4FkK8UwguDWUKEBAzopR8U+uGlvrVe2Kjgpa7Vy1++SqWsJUjmoR4ZJT9Rg7tsNpXqiy0uJ09O&#10;FEv1Gg6oqFM2bXHe9I7Gq29KsgcvBJ6Saq358Y9/ilA7TODydgSCCIEk9094C12WRvleaXkuOXlG&#10;OzuuTc4Ek9Pa7Jw9v6DPTBqzMwZBt1d+pqeN2WljZtp89md6iu2X4bOwYMzOBlNTzalJe2YyNT8X&#10;W1iqLxTmJk597eCTX5g/faAvPrSh81UJf3NxOZZfdhfnm8tLfn4pWF4O8ssB8mK+88ua2sj6UlDI&#10;66yzvVQw5ueas3OHZyvlkrO5XLpheio9O2POL8SnZ43JufzcvDe3aMwvGjNz2vScNjOvzy5Y81P2&#10;3Iz6qCbPaLMzgfqeNebmTAQhrM/MatMz/swMNolPngVC0bXFkgnVmbWmGVuRwBSX9NI+esIaCvCS&#10;fgC8hX8Vk8LM/sPCKqeYZ2aTuYW4r4BEQA5EsUA9GfPLDqLml2lu/kRyCmMHrQhTy59y+7GD9K5g&#10;HXy8wJRM5cN30gMT+oCuWEVfamX/ohogIQAroBPnLVysCGsA7hToJmeRbvCC9zOnA0lLx8VulMmp&#10;mawHUQGtAK8ASpGcsicNF7UrYVbRU8GV4oUmOIqFc3GsnJQ/hW9mBu/v/u7veINQK4nkILCSRQA9&#10;CBVDgQUhoWFqQfPAdKhNTs2JwILEtKKZcK7YGZDHsIHZebgVShDFxcWeU2oScsMyUiWSA0QvJRAH&#10;GpOKTSiEJohcAesBysMDBb9KhUXaq16rpvmxj30M8oJLxsBD3oD8JHiaFehk2A2MBnJlWMLYA4oX&#10;UQAMK+0FrHPJaCayAa4a8gluD1okl0wNFTZt2ULoR8iSvXv3hKkNuGmK+QKksYRekzZzYqzMnzVy&#10;CtFY3LFNY3s6t1NLdhca2rHHKvVGx+o1q19xm7Zh/UIuV0pnvUS6L5GeLsz9t7/8X1/7/D0/e+cb&#10;f/7GvakTT5x94G77NUs3/eImbf20b+ShNnUjZtQ7/Pn03APzx79S8uv29nes77rDc+ITFjnhmSBu&#10;1eEZzpipE+4gxfTqQbtWT5cecA98ZK5yornp9r7hd6adHSU7XlZjeQalLVO1QK9KQkO6xAteQoGw&#10;HvlGmSYiGqhLLoLOZt4o3lt9+JPFxcNdA5t+sDA0ON1uFsCrxMpPGG3JFGFF4QNALgmbMUgs6ZrX&#10;a69qnJibeuCzQ9lHhlef9punDFSTgAejFYK0pYFoWbOFv9Rc0YUhdSsF6mVYLkZwX57SL0MFX2AR&#10;ZspiWBBAaCJL43oxcYYKVunWVIBGNTj4jlCMaTwuKs6AwFzTw/JqvNkCqNwNTdOOkQOZ1OUo0bq8&#10;Wle9jD8/SejaYFNcLdXUcw29rYpeJYgDYeu4DdhuKVbPx4tLVqFklWpWldtFyeVasZ2hG3kC6UmZ&#10;dqHfhFFgO/043zLuFDLAJngRzEhgp+uZvnzfmvnVaxdHe6vdfQtDKiKBp1IbnLvbuSsJcaTadYFF&#10;iebU0Iyenttba5pOua1YzZTG9p4KRuL1NX6prdgwS+gICL9gEUmBmZPWaJvegdqKO4VsEZI4HIvz&#10;p0QkALuwjipL4sJKJS42oF/Z9cu0FDvT7eK1ylwSan1miJiTghKQuOLPTQy8wJtjxWERhD3Xe9MV&#10;MgnBPQ3XY1S9Zk3HqUG3Hz6ofezvm1/7+sL0grc03W400m/+4ca//KBz06Ycs2heUCbloh/Yr7j1&#10;tclk6gtf/Pzf/M1fMRvIdZT3kLwX5FX04i8WJSxWtEe+pj12LzkCtHjG020ecqUO9Rrgbhn1tW6/&#10;1v+K+rhIR4Zi5rIsin1Q49ya7nfaKCrgMVPjQfLJjP+fyjOVZK19Xeeu/raN0Dllt6DFcPB6Rsba&#10;qu25KoMdecepUbaaHId6ogtSk61V4ks/PtWsFZwf1N2f09y4ehsg+VASAChJ23XMWlXDXaehpK0E&#10;kdbSBvyWlslq5NRRqiA1w8kUC++tFNI94UGosPIA8exqWct1eJu2mne8Tuvqpk/hYqmRq7LbZbHO&#10;8xUiibh4BmX6HpxKx8izz6w6GGVlwAH6GeALEJY9ceuhk4RrxLsLto+OlJ4H1AKmAa7JNDoO6cBB&#10;zr8yIS0ADvxHCAJQDkEGKB/whPYUESfqSShD0BJT0pzr3/7bf0vnLG6s4gYgcJM/QxB2wcYJVuYn&#10;oYQ5BTP7RDBliA7xST9JyVQs9HTkFKBSejxEpchhwZ1yUno/BLuAUQxCNwsWJNoUNWEfImozyP/b&#10;v/3blbEIpMvFz4mGwymAhmkjGwGXyAbA67QL/AZ+ZZyJBBZtrsDfEI4/d7ukfOktRY7MNzX5/d//&#10;fThsIgCIfIhWSwgwIqNRE64FgQvYTqPYyGiByoAbaT4AGjRPE7iOhKaBW8VFjzHDue7omVTn3BLg&#10;e0wBfqUVVJiaE/eX8QkBIoC8uEfTNDoZjIz/ljDfIUpWTnU9vT34bK1Zs3p0ZDSTVlyxagbsVCtJ&#10;JnuH/RQXDzZlcXFhdmZ2fm5huVBQznD5YnEpP7e45DQK5WLZrjq26+UrpbPLC9PEvFwuzM/On54c&#10;e+rpfZNjE6vbuwcRs8+M1abHklv8QbSwHSVfh9LlpBBIJJi9KAsLZSm69hbWPOfi0uqnElq8qWUC&#10;o+ZXDzdrk81YZyy7LqGSJioJEnu7Ktepwi2ShObSWNj6WYe4sJW5VLZ7Y6MtV0maaGF1I878jJLi&#10;MsiwAQaEB03nYun2VLZL7/TyTZKupLVae9JulmNatcMod2h6p19vc+s5t5FzGm3NBvHL2j23wwc2&#10;eZ0X/Phe52X4uJ3+hT6c8TIU/r0rpF5JOvWM76YNPUEqYx2dJw7CXGtJ5dt6ItUgJ2DkEFefZlzz&#10;CdHSZuidRkDbO1ynzWnkrOag3+ioFFNEomr63WU3U2haVd2edMy8oRVss5K0aym7mbHcjBFktFp3&#10;4LYFbnvgtWkGc605O51L5nKZBCGQbZsnVpxd6CXp0UQPyhSM+JwqR82WP778y/2I5MV27HQt3V5u&#10;a6+2pRpJ5c7FM8fnO/qa59bCKrc1EC6vRQ4huQf3PUJ0HGIMzfYSWtNu1v1K00WOJmldFeZYCRxF&#10;LSBkhizyyPMdsrCsiztXSAlc7OUlgEYKlEE534yw+ZYpPMbT9LBwsQLoX2qI+VKX/3wv8SvldxV5&#10;GwcBXr5MLPOkmNlCxXrk0frHP6xPTzQ2be7avasNf8iU0Xzta1Ove308ZsB7KXKL26FYKL3//b9S&#10;r9UWl5Z+4AfuAoJgVZlYkPfFZTTyUycrX/hU/SufQ6JTzGQKhpuvLi7UluecaqNZKTl8qiVWmuVS&#10;o1xsVgpuueBULvBp8uvl+JQW883KPKFn8IFwKtbSwvHxiU+fOvPxnuBbQ5k1I9kbE81VjYLrNgue&#10;s+zWi14NR806H59PrcFH/VlTH7VeQ5dAfHV+bQCaGqVyVT+xVCsViqvqhY3NYqxZXKwXl+vlBb+U&#10;rEPWzjizZ6pTpwpzY6WlqUZh1vMrZ91aSXerhlvx69Rtmf0bJVaq9VIRPX69stCoLgbQTIXG/OTS&#10;vgNBpVLbel2yo6ehwtcqBl7pZV+QZOmSb2YZHjOkB5dIDCxINUAqUIYhsUAiQYQIHFE60lvC1dFd&#10;0DMgtQS10F3AbtJvAEDpNNCtAnfgIHH5ZzcZIYtAkxXwENpWuEnRfVIIw2aKpfMBVoKDmYZmbl2Y&#10;POojQFMWKQpkuTJ/4bMbzD0vs/mAVw6X6GDIapGcovUk3gKEKOiNA4Xy5NSwlSBLgDgoDeAuG+EN&#10;gYaIcTGI+PVTQ94U4Dl+knC5UjGQGKVxXtaB4DQBrTD1p//kWM5LHQDBuMcBYVEJA/rZgWgG0o3L&#10;sxnKLS52CaWjll/likAtE9ILhA2Vi8WkEHmRcRVQ2VJnBM3ASgnOIJJWhhCQ3OLCSytgcOBxv/71&#10;r0OacslERyv8tBgcHwkOgUIlzBlvTxAmow4oD36SwGfImrmCd9xxB6x5WDfqINJh9QbZvHVLIV94&#10;1atfdfNNN7e1t2F3caDmqcJ2wufLwmWj0hOT4/mF5XKpqhyf4kZSR6HjpOrOmqC8zrN2Jtp6OjsW&#10;OlKn2tILuQ4nmXXMVCWoP35o38lDx185uvGu/p4Ntdnkwum2Nzd2/cJ6bc24py8rttSMmY1OxcLe&#10;P3dBFlZliWkFwlRhOVXsAAVoFSh1dM/O8KLW9jemP1o9+W03vTW248d7/Z1uIqnpCVTwZZVyRobw&#10;6gV/4USvF2dhyc5VmD/UObDxTaXRodnOWEmJr7OElCeLQ9I0YqlEPJeLW8msluy0Mt1Ob+Owc+IL&#10;96Yrx1YP1EyvkkD7X6+nbSU5UL61JqperaESOypS2HAuTCNcLK7qd7jFf3ozXixx68VYCsUJXM0L&#10;XSOGtGzm68vxxJJhLWjGIo4L0JvPiKC5SZg2BbkqfwrdGWitEx4o5biJpmvhlY0bVIE8tQbDH48Y&#10;HG7MWqxVWM+0twdtHYi5NdK0xlNcY+gX/ExgUsrQQnBC8cAl0Yzlwr8qzwnDL9WU25Z0GYBXnjqJ&#10;5MxYHw4A0MZjJWNCeaaU0k+pp/EbS3YtdI3MDI3ODXeXOweWWtm5LoGFVYG10Daoo1rQvWo3KrFi&#10;M1MsDDUWtpWL6/OltsWGVTTjNmMt5hSFgpWJPCFfqTO9p3gVsIQQlp4RYmMlCyv9DvtfjD2V+WXp&#10;c8XpQV5jxHmhr2cgzkwiVATdN1GshSR4SW/Dy4iuXtJ6vtSFM1+hcn6ri8fcGy642je+pn3mk7PT&#10;p+J7bs298e1Ge5t231e0qVPuza+0XvVGNxOzYI+y2UzTqcfs2Kc/85nFhWXgBa8Z7pOVXAjroWbx&#10;xbfiq481P/Y/yscerd1+u/f6N7odyXpjmZyLdr01e6BoiFbH1dLCtJSIFzmlCPIuwxJYrVzRMDP1&#10;xfypsel7z0x/ZT6/b4tt3rDzB9YM3OQSnrpRjsUdIueoHgCR6z9Rb4mjxLkJfKGEREqEKJU37ITz&#10;wFhlysi8aVX3Lyb1NsvP81i66oWF+IdJarPW0OtN5pXURAl0dEY3Y3E/jrDWagY+Y1WmDFFSWQEv&#10;EsgpgrIHtUAnSGquXomPncn/1Revy3XM/j8f6NtxHQlZkEwRTIH5yYz90uevFf0A7CO+8BCoUHoM&#10;fggNC2RBQMlEuXh2YgQoTEhWVmBMYTHlqkG4ohlg3AtWYx4ciAYCASQB4+AgkYpiSQAJs8yANuAO&#10;GJEZMKhB8BZ/0rfQCRN3FtcfuhqoWcz+J3/yJyAz6sNMgswChXeIqGDDOf3vRuMEVqN8ECfUo4SV&#10;/eM//mMawkY6fNpOZwhvCqdI7wcRS6cnsXKl/wTKQ1sCQ+lmQXjAODpbWFWgMFNVkpgKKgQUzv6o&#10;Xak/UlEgHdEVEKeC9kDGmAIjcEZoZlAjpClWJf5rWAFpkXSzNFmw/gUX0QOwYHBqwrwZZVINhMJC&#10;eMsCVIV5xZ504yhD8ACRfh6LcSEA5RiEFkGgQi2jCuCSISGTiBBCarAPFxcFAgCXqwNHi2MWF5Tq&#10;8ScRdvkVwIpfF1u4VWgph1MTrBf2NiGpDITdStQsSr/lllvb29s4ppVMSEWt5BaUysmDx0+8m0+f&#10;PV1eyJcXSw1+ApYhGa+UjFo9V6m+OpO8I9nZbhqTce1YG0GkMmUDv/Fkw/ROTY2NHx/b0d5zWzZ9&#10;vVkdcJeGfjJ+3XvWa6NnPX2JaVziUxmNzmA+PXsRCAt7AJuK5NE0bCAs88fKSYvQnIRQMDvcipfI&#10;O9qjmSc+XJxbbGx9TTz7053prBFL46XOE4sfeou7RTR5ESX7xSBs6b7Ggx9bnj3QMbDpTaWRofnu&#10;eCUWt+ycmdRTpoViOZlJxbIZGK9MkOiChrPamofNgx9/UJ85tnbAQJrbHs8SHLx6aoFOK5ZOJdqy&#10;ejLhQjorHYRh1S7MCuP2esElgrBilhiutm7RcWYDfcKKTcZTM3ZySbOrKtSATKcpiSuzafHAi9HF&#10;+4WtzSZaqFizmQm0djvWmUi0g+mWeoZMXgiJmJO0pqqL+87sX6gvdg10dm1oZ7DBbB8RyLlwKi6b&#10;enqUu68ZswyYXwKq4VnMvYs/MOnSDZV+RhJbAweZXWLwTR8Hc4mWSPojnix+5Tlq4TylaADCxkqJ&#10;zvmOVZODwzODncWOvoVVlwphecF5gGqkOK15ilrMaSSqptuY7S9Mb1subS9We5eqVsG3CSGrUubR&#10;19BJCWANSQi8KGQwLbhWoCdMA/0REJbHHw4jFBI8B4QNIeOzGVa6bLgWmBhOxFvkX/yLf4EDRARh&#10;LwPM+m6KwH9B51lQMVcKNeMrXyl++mPOyaNdt96q/chPadfvJXJWafpMrrSQbOvyekfnEroKM4mM&#10;2o5BtaobC3IjHv8n778QyF5GNv2r92qf+Qtt/mTxrW9fftvb5+M8zgsxzerSrEJrKu2ZyQk1x9KK&#10;RfCSL3g/tfOqadaPTi7cc2b6G5PTJ4qFWvfSxt17dm7YvBqvYq1ZwVLAThV9QM0CrWAHpIbyrSYP&#10;xR2jxYLaFuFMTs9PHV1+qnvNXXt2/HKLBpzTrJTWcDSb60VgddpOV0ex9DPKX0uvZjVmnEwiduGK&#10;AiBlxJ7WdNiaeZViELziVzVIknSHVrRPHpv/9599XaF4+ld/e82u3R7eGpzWxXFE73ipCQzYNYg6&#10;JsrBcEArHnYQHnwhika+oUgBYWA7kAowDuBFJ8NdhGcVu+GsIwBFQDBWYQWqEkSFaz+9KEynJEHk&#10;DoSjpRv5vd/7PZg/zojGAF6QLfwKdwuJCMYi4BQbYYIR0VIydWBmHIwl4xyZTFBDotYMksxTX2zo&#10;yyFAbbSbLDDE9PNgJ5hdmGDAKxQps3BUDxkDDCXIFT8qgCZ9KZ0n1YAfpeOVTo9TCDnIr3zj+8+8&#10;PK1gHSKZLhcgyLloEfAdcA94FXvCsAoHzCQ7kAxzISCmAiBp+EveOGgSOK+4YUhDZNT0HOP51pjw&#10;3JQ7jcLU9NVsARCDj5ENUEneGgw2EIRAdfMThuUK8ms4EhCGldPJ5bv33nvZGdacjcSpBZoLnqRF&#10;0PBkXmCIgnG4PcCyLLwWOTUyCZQkRA6GZQfd0iLOhQXI4AApG/LlnAUiVvnGQc6zBi/NSAVnC96v&#10;EgJdImoJvRxanD+xIGMdcViR9zEL27vr5c269YpkdrXyknFnbOOkESxZ1mznQDWmH5+fGR+b7qg6&#10;uzX3VaZ2Y7c+8guprT+zWlsz7fhLtmG6hB9xO7X55NwDS0e+VIJV3fGujR23w5eRtJOhLUPMiwgA&#10;yB5DnHfHiFlt7px98vMz85/32qfaO37VW7V3QBsoarl57lO0jjHH1vy2wFYZL5+9tFzKqDkUFB0N&#10;w2ClhXXy+vy3Fp74tDd3sHd4x51A2Nn2jmYma8WUOB5yIpFI8uFpiccTMVtF2dpQ27Q0NvmtT37+&#10;1KNPX7d6w4+8+a3xXHZ5bq782BNnHntgdVd2ePf12vqt3uBoRd1ZXhLbAWjo0GIEcFDKWkg1ahH3&#10;LpOY6yXv4i9ygpe4j1SxaQytcvLMzD1f6/bzXVtAbWdds5DT58h/7ATxQM94ftxpqIvJ1Lzd2IQC&#10;pKShvDYb8Uy6Z7B/ZF1330BhXUeiqy3ebvOyOPCNp+/5wt2L1dLIlg3pbef8QEMfLKVLMAzlhMRl&#10;tlXQjVYHoTa2BpeqV+KRke5P/EbJnc1wlr4SlQ88BN0NV5t9pLtUShdiwxWszrmOVVMDnSfb0vPJ&#10;weXRC0JYJAcXNPTFXuKe0VhILc2vWiptI2Z0Fe+uaqpEsK1sqotY67GEYcaTgZECE1h2k3zd6Zia&#10;lZMOQlwQaDh9KA87yn020gp6YdGNPQeEvdjtxiF0snTByOAokKLgD6Acwu6PYiGx5I21clbrRd6/&#10;L5KFfcEIO+wzw/q/yJp8l3ZQjsR4xauRbjnw0mRpY7TnG2XbJYEgIsviTLl531e7/v5/aktztTe8&#10;NfWe9y1IQmAxu7x7nlcu8l1W5gXs9uAj7kf+ypo40nzn68Z+/O3AVsevpQ0Pd4KXtj9spstGo81q&#10;ZgkrQ5A+zWL21vb8pGG26yl3obTv6WOfWFp+pDcdtyu5uZP1xeX5Pbt279y+A5mqgqRqbl6pc9H0&#10;PEer1TuefkMEcZZZrVQOFQ5N5qudfTfduP0n4253C4DWXaDopaJzXmDAWZO4v6Q8SVhZp+75hw/o&#10;f/GF4XKj9z2/pt2yt6o5KddW6bJVLvZWyLKXbgGdANcg4XiigRMExifYJ2gG7o1+gPPSZ7IDEAf8&#10;Sj9JxyIiUcAoi/jps488NYANEAwErUCxsAuSo+DtgIzgNvAfOwvTKXNipJUCE0MigrTAZHIssAyI&#10;xv4vbOhFtBnSnIK5pW7AOJAWcBaqAjQmJiX4PzNOgE6CtspZqDlObOwJWSD7COAThwHiBiB+APPJ&#10;TzKFJd/UlkKgRWiCvF/CGQaKxcOJjFZQuYA8CGb5dfv27WhqW2FSlbo3XJ6jvaHGl/og4YD7lJl6&#10;XmTATfA67y/WESoAPUO4j9oBzS7ok1OIO5rYhG9edhTC/vzJq0SaGUYyIRMv+gSYaSiSsEUyQYEk&#10;misFYQ9PDwMtlYdiRxjNDfPsO1bnzURdGZdwmSXOBafhnsMo8q6V7uyZ97QHqQt+ZTYQwklSXwiE&#10;HTSNEdPcYVrDtXqi3qgY+nzcana2jfcNl+3g+NL8mbHp+EJ5U7l4s9nY06GteU9q68+uCSGsQ/wt&#10;PMEvHcLSe5hWAp8errjdbKvtM8Y/nZ+7r5rcpV339tX2KwwtBaapmB761ZhDMs6L9DAXg7AL9y4+&#10;/il3/mDf6M67amtXz3d2OVnCMOA+1MquEcMhRhFaNgjUUrRWV2xobmziK5/4zFP3PXTjzut/5Vfe&#10;T4yQoFbWHj146JOfqOx/unN4aPTtb7Nfc4cWT2lNRyNjg3huqW6l9VHps5UmP1qeywJqyBHz7z92&#10;4i8/218o5UZTWjBFGApEck3DruqxvG8sNT2yHSQymXQu27dhY6I9m+zuMjraglRSS6bgGDW0JimT&#10;WTUVwkLXnvzKo1/4zOeWq+W12zev2tovXYlAWJlmkp5I5tqV24bCKapLpaMlUhYrkipQfKQgAOiy&#10;IQYYDTPnQt48hpU8Lzy0554m5q14jxWsjtn2/vHe7JFUYia2Kr/68kBY0ykmSgtdS0sjy9VN1caa&#10;OimZq3YlHk8l0gYKGKzHOD9mJ0wLLUSNKM/UvCXSVYv0O8wa0w/QWQuLECaYfWEQljIZYcv4nt6D&#10;zpcJKWEU5EJLzxiSIpfl/n+RwPGqg7AAF0Ql9HKmhbsJnUgajTSjfxRNSK7m5nKf+aj2uU/WE9nC&#10;a9+UfdVrU1vWfMfXG4M/L1tzWS7KcxTy4MPOh//anjzcfMfrxt79wwUIuBaEbSrfpcuyXIS3rekO&#10;z11cze7wTDPFCA+aNpMdvl6dnHnq6OmvLSzs62yz1g+MuEX31JHTU5OXB8IeLBycAsL23nTDjp9K&#10;KAhb0fSGy0DyUgNAQnwQf0TFvUaxlrByLhGYDu/X//KLI98TCAuEoPeDBwUk4CxP7wc7CHgAlNAJ&#10;gBlgK5EHMH0M2AV7gSjoByDRgCKQcNIbSH9L30tfBNuKBJN+gz6Wn4BEdLNgFaL6MwsP8cmsFxPW&#10;dLASA4FeF2UtXRYFUg5yVSQNEuEeZ0Q6ZCog3fWl3lZUiaE4aJVWwAvC/UmiL7p60C1VoiGgOsmj&#10;C4pFkCPUAHwtOwvaEy5AFunxKJPDoTwE59FAul+qxykQ8LAFsCjN57zSS0MxwPWC9jARBDDNFwEu&#10;hgUIijcYP6k31DMJEZ+7PxRUzbVAwAqPjrlAsbCchOUSK8ErcyKV7qpQkGxb4U/PNiNSOjhU9pQr&#10;IsMSrgt0LPgVXhycDSMrsQsEl3NR0N1hKNZRTSAaYcBDi6DVOZEocc87kYKwnABpCAoSoK4EsKBQ&#10;lNHcDTIU4AQyNJf7iUJ5sTHAYmGFK8RRvTFmzI0hIxgtVobLzVjDKTMBO9g9tWGr05aY8p3JhUIw&#10;kx+Ynd5QnFgTFEd+JrYdCLt2RljYFw5hSd0VQ+PYrPPgxrLaUn/xnvLBz083D2tDP5geeHsutQVB&#10;JIN4T4tVi1o9e2EytxWo60Is7NL9y49+orlwqH/93je5mzYs9fS6uTYrjiu7GlW0MjYDBbAP7jm4&#10;eenJzjZEE1/41Ge+/uV7brn11n/9b/9kYHSY0WVyZjH/mS8d+csPL8xNjbz9TZt+9ifiGzdDLaCO&#10;wMDq5cEktVIWnBscSyTbq3d5qauvwn47ev5L4wf+9FM9Y6XhnmzVmY3ZTS3XZ+XatO7OWjaTJwJa&#10;Jhbvbsvw8hn0ku2ZVE+H1hFTITHPxeRiJo7MaoRRV0/GvV/7xuc/89lyo7b9+l1bNmxWfWgrQ7JA&#10;WHm7i/tKa9Qh/U9r8l55HKvt4oHLIkHyEBIwe0XvCXhlmkkSSfPICCAmmgIsbKwUg4XtPt0Z32/Z&#10;E+ZQYc1lgbCu5bsxJx9bnm+bL68tu9e55dFyPlUgxGSyPWaloYIsW89m4lneli7JhPQYnYu4OIhE&#10;lXU6QR520cKKkEDQ7QuAsDRZjqVjwkuDnp0eEHKaKTDJTxhyEoLvXzB2PL+De3Ga7xdcDTlwZYf7&#10;IsH0d9kVtKSXDi8uDUdG0JhOBi62paEWjx1z7/6YdffH1bz0W36m/sZ3Nge6rYR2bvywsvwXxk59&#10;lzV87t0eeKj54b+OTR5pwMK+GxZWa3q1jOk30O9clvIv1i/5QRKtHBP5nIWUPIGR9AkKYuqn5r5x&#10;+vT9c1OPdySsHeuuH+pdMzs1vu/pB2emipeFhT2YP6BY2N6bb9zxk+cgrIGMwGKy+ZLaq+IEeryJ&#10;IHENx0vYOQcIe2i//ldfGv2eQNgwGonM9gpuE4EpTzrroTenbJfOVPWhrQc2lBCsXGcHoWZD8jIs&#10;nN3E0yDUsIrKRdCbVEbAnMCylfW5NDuv8EAFIEm0VFEgyIloTjiDHwZdESwuOFJws9RN2h7aamWr&#10;5R0hxKT0nHJgSE6HD2loBHlJsedKIe9KMvu5n2uODY0jNhFwKctK6bA4PEjd5Ce+ZUQhcDHcWXYI&#10;2x4OSKT8lc2nnjRwJZ0hdwLDHomky/p58mUpxGSkQkEAeUk4G95DnEzMIXVSSK31epO6cpFEjSFG&#10;ab3zzHrcqFngAWOVne4CmDUbxE3NjqzuH+jtGRrIdXR2JlKrYlZvUE82itntWt9u8ETF12qtuC04&#10;Uye1GhEJagsnUPeZfdu7kqNcvRIWUM60FwkyxYSomvpBraXCDzi63QqQGdf9I+bcUtVz/e7+fq0t&#10;7psl36iqAAIX6RnOuXupxAuskspPZefy63ptvD512GsstQ2u3ZEYHvK7Os1MNk6oZssUgwj5ilkE&#10;38STRjG/dOrksSNHDw2ODr72DXems1mH5yup5dKxoLw8cfrI9Ny4lYu1D/cEuTixych07zJfZnCx&#10;JSOq0lYqx69n55y5era0ptZewo9DIAszVpyrLRyb98Fr3W2ljkSlI5PeuSW2cXXyuo2pvVs6b9jU&#10;s2e0c0d/ZmN7arDT7sloWVP5dKmYNRImFY8v7h4igjDhGpwYIwvyQdfwR9YM9fcMtFxHlBOFoCDp&#10;DVEvy+OkhHlqS+ujBtlKSCr7hP2IPCkMrBkf0x0w+mcAKum81cPsE9IcN7F4tpHNFNPmDCpFra3R&#10;cUkRCS7W/9JGHgQbPYzKjBMAVAinoCdIT+voWAB5MBGCAjvOA6PS1/G+PufdJU86nSbfVJXxLawJ&#10;jZKIBNILvwA0hnGEPIBooWTm3XDUYAxMt0MycU70/7P3HgCSXNd5bqXOaXLamc05IScSAAEGkAKz&#10;mCySohIl2ZZESdaz5PTek/zekyVZybJsU4EWRUlUYgYDQABEDou0wObdyTlPz3QOFd5368wWh7sz&#10;4M5igCVsFXobNd3VVbdu3fDf/5zzHxkWpQ7PrxbWNbmsfvBlFHUDrnr+FK89hFVLcT2ntKZQo1B5&#10;mJTGHPj1pZPmFz5nPPD1SnuX9dGf1u5+v9XezNKZEB/luRHM91LwK1hpo2POsRfN3Jx9YPvi4X1K&#10;Bsy1Q6RJlVxdr3y7QDA6OKGS2QvBJ9A14USajWRDzZkfnz323OnPVYqjbYnw3k3btrVuN8x4dnZh&#10;YnIKPayujs6OtnZ/taAWtN+V0Fq7lLIqXq5jX5Z/pjyTq9RjyU2b2q4KuTGVjAQWFc55fQiWZ+br&#10;CZLGRU0hlhFxCQebm9Ff7ONGEtfdovV01QlsJcCVqVSWoa+8Ml/mDPRlhg7fPqkyUUnX5n4F+sg4&#10;yc85RgBlsCrmGIYCIUcDqLQS3cqRcjZRshe0x9jCh6LuJNv5Sfm7ozcfChyUTcqwro0zBG5O4vUk&#10;VxSUxhbgZr4SqlW+DfBoUANBGQKUKSZ1KVXwzo4IeMnlgptS9Il/0QCwSiUL1Rh04Qsq4WVuVipH&#10;ULjUkgAbuUd5IjKGrywDHwrrIWXjyGAMD+6aM/O5IPXAyCZuY/Io5bfBjchJpOrkcoLOpQYu2JYn&#10;JHneQRXIBBaUldNxdpoL8zEwF9RLvBvzsWzsK6+LJOlTzUnHnTStYjpjNjWFEWapVpryhR5d344l&#10;N072NJKymtFImAarpvnlNFeqL10228GpWJopBKuTlJrEtPNGj73pDY09b21zK9rCo5XiUxBfXkEr&#10;Y34Ig1/WuUnBqAp0s1hyJeKJaFR5DkhADE9kRYtUw6MFs0a0KK6tRiRuoiERjtp4ZaJfG9I2dbe9&#10;5c6ea2/Qxhey33zcfvaENTsfge1ilVVHFYpAAMtg9EENCdF3xZX802vNGohi6cPU0p3Z894bt//Y&#10;bZt+9o6tv/aeLf/2vakfvSb8/t3aHe3aNXFtr6Zt0dw2t56qaKyWGSqtZUVJg1BAlQgAqcRIWGcg&#10;jFpe2IS4IrmlF455MSFfFVdKYrnzQY3SUIO26g+T0nFUf5NOKMs86bEYenCKwiwCbsMQBgGJjYZ+&#10;JEObP6y5nEBGivP5FtbZQNc83IXhJ2Nta6W1YaEhPBKJjkcasw0pO2lWLRIcsVRioeRUqg6kj09/&#10;0CXlZoOBg3MLHA+2VwJuZITCFQxrGtY93JYwS2F9w2lYxsGgYi+46EbVyP8O5/GtAgjJqbgr3DIZ&#10;kZbyyeefCP3JH2iPPri4Y5/20/+H9pb3lpvR29AsuxoPyJ7LmM5fjfpcZSJQA/CGLefXOpFWX9Bs&#10;EHPUCjfpVtKpLY7PPH9u8B67erY9Fdm36cDmhm3Krb485yLWqjdu6L2LnIyA1uW9dd+wj6Jl808h&#10;zmkbWsx1niyIHw+eKX084MUEZgnrFmAdGqEfWLI8TQeQlM8DpjMYggRm8dVKYBSM26IAwwGCg9kR&#10;83JwEwKC13lPqqgCNMXNkp8HWFkuR/nFJi7YWvYFUktpBbGt3ILiyZG8yw9lQOZPoQvZofxSDwJe&#10;Ba3KqVh7ybUEBK+cpy7lHmXlwJGcU5CinFmmg5UoWao0KIkUWEL/2ZffchJxdZBnJCa4AIDK4xb8&#10;Kj+X6TKotPPzoyqAPMeXITXU9MsPfDSmALL8ydkFzgt4pUlRiczHbEBYJiE2ZmXMo5Kzh/fGlgYi&#10;m2zPnLe9ccucT8dKiUiZwvcNWlPT6Uo1o2t4kUdMklqFudhybuuVteu3h0up7u89hnHH/8AfB3AE&#10;0zI1rbPe9I5wZrtWHXFHvjOZO1OOa5m4ntKKivZf16ameh/Cgt+pBB9/hHg+xHL5q43zbUVd3Qch&#10;FsRqqOxoFYLMSJWtVsZ0IDPuApPSkauu3fW2uzf37K6eG5t5+Gnt9IBWIhoAhsHw5fglY5cSR6I1&#10;vq5ftP9X9aXZMeRgE92x9ju2N//QzshbN4Xu7NLfuMm7ut3Z31jbGq20auW4V484mgpXgogq2Xql&#10;btYdnhhurJLMSyXI8D0GyQOPLIZyKVAaBKwrzgcSqKN8SWIFDSQNs99Ml4ckeeZ8JeAvGDgYEbCA&#10;MKzg3IO7J4IpfCVKW7joiNfp8lrWH93USTZ0vmEZJBnholo0UU5HpqORkUh6lDS5CSsf8coGAc3o&#10;ejm1mhrYmZbrdfGyYmiGGgnCOsUas5IFWVf3CQ4WAkYGfdzX8FwCyHJFxFlwAiOaQdWqrGwvix25&#10;vFL9r/cryETPSzi1ELYdzcoXa9bD92t//DvlE8+Vb3hD9Cd/wXrTHU5zQifXskni0cj3MFVqEF2n&#10;/XrjK/BidvAy5oT1F8tltGZcCKfNRLxQHT/T/8CZc9+cnXl2d0vXztatHclNlhsFJmho5yqCdN3s&#10;3cuWaKXMzOXe7aq/u9yTrb/+LvwFyEPghKAZ4fZWdm0ZVQSoBTiMTwQb8Tk7spYWZLNyWSu0nKAf&#10;ISNFPJVPJGmtYCmBhvLO8WJfkn0pzEqD+yXesnQQbkqs2wGJKLcpJwlAtlCJ8omMfheAZoHmQlvK&#10;kUGZ5YQCl4OyBbRocAmZcdiYUwI6UwBfcAxnEID4MpswLyt/KCUJALegaqkxgYhC3smsF6wipHoF&#10;fPMu97uyJBy8PPGtKE0AduWKcga5tDA+QvSubAPBr1UhBKrKeaXRyMOmUvh9AF6hYIPT8RV/4ioH&#10;ooWb5JjmpmR7Q6Y90xRKZOYioYlEeD4ZzhpebWik0DfozM41WqHNba2b2tob0xkK5QdkywO/xMaz&#10;+mFkLVFeUhAPjuX7N4IGq1q07OzPdyGxsMmaO7Mwf2TRGktr1fRlhGGqIFNcVP2liTCvoH3+E9Af&#10;9CIfgvhi+o4Ns0deeqVt7dUqhCMo9wVKWIcc95qbMjddv+vdbzU6kseeeWzgO99eGOzXijms07Rw&#10;ZZFCNIYlqOSOel2/uJFX84XCBD27TIdq0rRO0027SnNNgdLlvkqzwgXARIQN1xJ0sEL0cDJiKfdA&#10;X1JYMbJ8Azfv+7WKC6HtcMKQCGgqy6AMPX7wlvJ/Vc9Y2q3faGUxKpsMi+yIZhY7+IizMbayxiNy&#10;kyhRPArQviYenw9Vd1NedzICL+cakFFjQzY/DbpfFcSn29FoIRadDIcHTHPWAsIalTDuhUStMIfY&#10;Tr1UKwdxnJRNvPXx9JIVsAxSK0eiywA69BcqkyqSEZlIYQIRqBPundABNqLc5BLCImxIJfxveBJW&#10;vsqNXkkhm3MLqXu/qn3tS7m+odzb3hn6sZ+N3nwTIsklg6gBpRDKMy0Fs8vyYPwq25e/7xNZtrIv&#10;9zFx7/LffMedV/5a6xRGGN2uRg8xgtJI3/i3zw19rVQ8194Y25W6rjOyCVEr8vjhf0NKCMaUupf9&#10;vjdyqQcE8HVFzSuPtHXfqtTU8r8LHuulFmbjjhOOTUYPziqgQhASH0pIFvsBaxbMpIKNhDtTo9d5&#10;c3kAEPm5wCC+hSaQIVrkTjl/4IHAnwEcpAyChwRayXXlz/XeMT8M+EIB3HIGGT8FTQawj8/lLmRS&#10;4Lrypxwpw50UkpIEK3yptwDsSgXKmeXSMorKGQT+snPxKB3cWlCklxm3pUqDgVcAqEBJuZygRA6T&#10;wgdVJwWQwgc8Ln8KRxM8An4lJwxArVQIvwoQdrAskQYg1bLyxledF74rmCXVJNUaIDZxHggSUcop&#10;5EnwOeCVjR3+TKfiHQ2NW9s3tbV1eQ2ZQkqxsCVTD5er5ZnZ4uwsDsxtjY3tzc2kjfdBhG8q8fuq&#10;X9eXy0H53d23EOPop7yZbNyJwk4xnu24vnnbdV1M5Qsv5vMvFZ05R4tfztTI6QOg7z9HWTMsg36p&#10;YrX592SWizHPiaJ8r6zUxAYr39Ya8WSKlnWQqPW6mtveeVvTDTuHZgeOPfHQ2JmT5NXmEMut6Sqj&#10;kqMSFGJfdomQfR2/cO94VV+kFqaySABeQ5cxSrvE+8uIICNou/jthx2aghdSCatUy2JFj9cfSrwo&#10;gNNQTFytVRJHFojKBdmz4KuQWmTxgQymo35vqg4soVpKH0J5wypfM+W/Cur0u5V0PIYw0VGWwVFQ&#10;rIwmsmwVBRlibAm0pKcg2kz4LcGe6uecwP+fjBTBmLveUXXV430I69uzVLs0QnYknLP0KddbpImS&#10;6MH0qp6jKGkVBlKpqxFWxgtuASJWKOTgwwvGvpcZCl+m8LKIp/9wCcYNFAkQrEYvECkcuFhksWWG&#10;u7yTb0il/S9wEoIcPT1vG3Oz89WHv6X91f+oDg+Z7/1Y+4d/Qt+zV+w7yAWq5Rl9pqpyki6jhMuY&#10;zl+t6loBXP1LnIdl/t4rfK1d5oynJYuV8uj0iYGxR/LlU82N1oGd+5uMHUQ9ai6qO6z58NBIqena&#10;ym/kvaspUIC6/N+Hr5ezLf94ucYu7xyXc91VfiNwZCU5J+MbvVvgrCDatdhBwTcXnDdoogHFiFmY&#10;Y4SCXbn0Fdh3AaYUlHYBtLqM25UBSgarICet0Ft8Ip/LzQbODML9yYygwMp5vnYlKSsH+K1A4Ss5&#10;RupQdtgCd9iVpna5BYGSMoZLPQfVFXBtL9PH5dJi0OewwEjIqYSglbuWP+VCUue8C47nh/wquASo&#10;XYotn8hdUP7AnUBqKVhOyC3IwbLOYYeLyo0Lol11ajChiKhHgirQ/YJSDfhkwd3S1ORDKb1cSepL&#10;NmkWdhhvQisVTcSbUzo5VZjn807GyXQn9KXcUrFQampt3dHU1kk6kez46HxveFOt44aWenOp7lVC&#10;rFtUCvt4rWBURqtzfVXNCbUf8MO5zIKBxUt5ma6+YFp2e0fM2agRpYMGvT95V6PFVq1RK2ZydrVe&#10;Pe4ZY6GmnrS9KW/XolaEZ4BvOzSnwiZUFdynj21ZZCi1URWGRCQE8nlVfWmoMtnnuqWGLXtus7p6&#10;CjG9qg5JmGhNL2+qtVBClS3U1MxYfCGXP9vb19vbv23L9rvecldDusHUrTLuB7YbKRPqGvMammvR&#10;pLlUyx09p831bwpFQ83ttUyzqUcsQsMd8qpUTReFFOLcFBNLrBtyBbwrwS31iaI3VVJe8Nh5qlbd&#10;90bQnnLFi19rnV8hJFUYldz0ewpwfq5RtfVqvHA3RueBZ8YjFHkBxbvSyZCLUjlXz+fxUcUzkAfn&#10;GP8wXx5d4VLhuuFX1L566sbowPDwuQGe4aaezU1NCMwBRhkR4A6BmKr7kLfV9yVQ4FUAqzjKqq+W&#10;/1Sfi1iyMLKir0xLYRTjUGKYUE6h+zQ3N6TSSa/mEEOcrCTD8xFrPlLLOk21Bv/pqhyzy+1L1Z7w&#10;xuvZaD8qbEONE7SSqBOOVxKJxdR0ywRaQfFY0o1Z5aRXZXYOmaQYI11HMLgL/uZPZgg6OP677BPL&#10;hb+QjGUXzy6XUjJ+KwhVxiPGMiRvCHTDFxb8imMScBa/CzEgysFyvOwLUXEpF1p5zOUVdb1XWev4&#10;lVff4JIAPlnjugVMeWousf1WovRNyrZWOTUS/9xnY3/316o7fOij1Y99XN/azZCtLOAs4ljDkTGQ&#10;P5CfVkuY86hwpf+lZheQIay5XtHJV1TumRCXqWjTSO0zygqF6yH/pBWZvlC3EP8+eoTMQ8EkJHd9&#10;QZsJpvmL621s3D2uwrmcAzuWw7lgAxjY16xhuAIrVGXQpBFjFaNQKg+ZpbtZPWzpngUPgHicbkYd&#10;LGSwO/UmnAFsM19HYlEPe3ZUBXiSUssK5StnT45+9cTgV9z65KGuXde1Xdvo9qhUKRAQLitedB9V&#10;hpP8UnF+pmIvFrs7O1tbG12jjnYf6h7+PfoWt9WGuyJmozBDusW6AdUzsA+VUuanCzMzjh3t2LW5&#10;+ZDloEpbRWbRRPoJk7cayi71pZvcsg+AjbRO2pVEDhnJ7Gzbub5wpR695najs6Pk6FGeNfVk2vAr&#10;KluC77vmqiyFzHfsMjIyVula0SCwZHlA5UGzb0EMkbVaRZoR+sofLjnB1LS0Rpdcq6sGwEWQygWH&#10;BX0k+Jx5lfSDSq2HOFQdJghZXfWYKbhkclGtywoBlxSl5LgVPJXNGtVMjC9meN3gV65TJW72u+bs&#10;V9i7ZfhaWfK19hXHrHR4wbuI3qjfqOBfLH96zvAIsK2qbL9YaZ2aTq4KRZeEAqN0UBUXjyEBk3jx&#10;MTJmSt1ePOC8zPgZ0KUy2EoVsaOs3LQZ1iMYd1TcvGLYEB23dCKaGJlpQ8Aoy0dASltStXB/W4m8&#10;Vy3PqpUWfBiUJyiJnOTiZ7c8JQgMDeawoI5kwSSfB8SSkE+8q7EhQcC92gj+ip53mY2Tl7CpIdXR&#10;murpjG/dHGttKS5lp0+dqo2NWRUSeno0PkhMAKQPJlQjVKhREsZu0ObpeHuV013R7kNtqZ7Y9Fx2&#10;5IVJczgVYhyqEf4lIi2W4zI+CsL3kawa3RWQ9ffVy2IBABYwxbkiotIZkFc2FFbIzV8cyOfLK5UV&#10;THYwYQsnJ1nBuGdM3XrI2nLo4HV33tF9+ODi2eHTDz9ZOteH5jScogO29vRo7cImKL09aF5C+8qq&#10;jvngCjIoYgkKAMdanWeDnuqrfpqATGUylk1sYYJQISaBpDCUGNlxEuCdfeEsMb6z8SH74ksqG/vo&#10;KMPFAmHRR2ShyHmQqRobH+Ng9mFwS8USAc4QuCstUK/4Vr9r1lAQRSkOK5InPhkOTRrReSNZCScY&#10;7Ss2qTPTtGh/bS1QQ3zfhTl4xcX4nhNIu5WPxNSDO8Gdd95JRSGzRSptHBi4rljrAkuW/ERQ7MaW&#10;53V8Nn8aDelJXYuzhnI01JTKZCLUtdRwb+t3Pp944utzTZnpT/5z/UMfSbU0kLkNT7f1vBT1CJqq&#10;xq1Yfip+6jltYpDhsl256iA+pVcQ8zDcSMjNxJBwQrfVt+rSikSIR57Xd4GI37REiGOD65yRWEeR&#10;xI3aWpgwAt+yopS4vFjZCBdilp2OYKUBeoIyw8monah5DREr0xiJNYXD6VAsrsWIMq7NaC+dmH6i&#10;d+wF6I+eTd3tXZv1RFplesaPPmSRzqQeDXuxiB2LlCOhUsTKhs0iQuPYr+NJLZZwwrGaFVZO9+HV&#10;XwY6JAoQuDWSckVCXsishMx6LFKJ6bWYUQ1rdiSkJWK4/FSjkVpjAwJZ63ppuPHHQlqciGUTVO+q&#10;d6Nm6UuGzoUkTw54ikmoRp8Oa0Vtumy69bBWjWTJRFsMz9RNchhyUJ0VCqYqPPNCANaKrdc0FjpZ&#10;PVQBVYdB8UIGKJi9VqrLjXzEYGpIBR6gx6XDNbviAmRVassypJVKUeaWLaMY1vMm92TUIirBuEJU&#10;asw4j8QgKq7YpqAeWEcVBvudq1onKCehko1KRfKCYYHCA6R/P4/V1/4uYNRwN6KrqxVDWJnwFOTW&#10;iHhiQaPGArWsUVjLVmLU3MVrvikWlqaIOiy6WgRpCXhn6JGFMjuBs4VMb8E7OwxYksiH/XwhT0QS&#10;aFcjISGeh5ZB/tVUItHU3EAEfyk7z0zeULWbyAebn5+ZH49tr7eTpKup5Oll1XPUyBaDkC2PIKoF&#10;C2sts7CIaikWdvmIddQPro1WJZxCGKhBW/RGzxXz83ZnsiO0h85QVxmlsSWzsCAOHSKP06s1rNL2&#10;8iXryZClWFinohd6SxNnHLfQtHXPG62ujmJULWIRLIKbOz8Z+8mrfe0lfky0G8gGezGqzoStkEAP&#10;eokvbGSy6i7rlZqH9c4OxXEmjtZz+fKLJ8YGRqKZhpa9OyqpCAvciPLhjFG8lZs8l5XLo+BJyc6q&#10;HPs6quv7Hfoy51cs9PmN0wSAQ0656srp+13tynwPRUqCO8AT0ldYukGfgQdP4DMAnBUgyyb+T4Ju&#10;+Vwgr6wrguOpGKBqEJrAn8BZZKqKpQI+OhEr6hU9M2tGgbiLTGiRTDktFOwKFtZHoOtlYVWPWjZM&#10;+oQZvdf3+a3WDJLBRXUzrXkRhqEqy1OyGhjhZc8zYCsOD+IHzw73SGlp3oGo1uWxsEH7CZqHrACp&#10;ah72M888g8wWtYTAFkCfWgpcrDhMFoHBQLSuxnFlm9/Kq298SeQJKx4Nwx+WELdkV/r74n/3P7UT&#10;T2sHDsQ/8onQm9/hplM1GZrW5Urqhy8WiCvw7MSJ57Rvfblw+piWz5kNzWTDgN6CboFeCilMpHga&#10;lSJclrKymhWrrtyy2BmFJQmawVq1AQvri2oJCwtYIdVjWIUJBPTU9z7+esjmW6YINLFUcld/1lIU&#10;kBGHbQjDPQCva8QVA7uRW3XqZtHwbEXnoeWIY0DIKWuL87XxM4NfmJt4MVKZ39/SdLBtS6PZYFYN&#10;XeWBpr840HvKiR7xb80o5ItEZBbLtc2dnZuaWxjVrSrSiGSXxIqHzolyTbr4hV+TZXMSBWeYLdQC&#10;AMclz1uqT8/btZDZujW2O+Q1GrWyBWdIekYXl2X0/S71pZGHDdQGDcakBhMZXiKZcHYy8tRQ0nNj&#10;N1+nbW5b0qsQLjZ+JGSBjDixEOkqFRWv5uyoljYRWCMKOVIA6IY0AK0iD/2Rh3rjLqsREtjiHaao&#10;fD92QCwlGxzZdmHn9nA79kg250+HKrCBZTh5ZY1S3WZp4tvdUArzeMY8elNDm48ACJ4V/niKrEX3&#10;W7U0FVS9rmFjww6GZ8eYqjoEgYDq2eBQSdVaitbUVN5RAC2flqEvlEmVPM/rFk3asLKudiKVu0dj&#10;tUL/Vl3ddpI1sl2aCZ48fQ7LBlpKda0Ica8YZdZGr3k9q5mJCQOLHu56KyGseK0F8EgQrbi2iF6B&#10;zEBiNlITdqVMiixMqrCIYDCVrIp30GsmFUenaHGhMjERXSx0UBf14uzidGhHrf36Jq25pHRhlYcW&#10;DRQd1lB5eGMgrG55FSUJUDOZjJ1YbjKbG9bixXhsn4OsFxDR8bCCYUSFa1VhPKpbwvLQR5U2gFoy&#10;sexzqq49qE2eqxm1zp2H3hTp6a7E8XoIwaKb+F8uBzxSLcvRb0z8iURSICzZO5iPydwrCeWI11K+&#10;BoypOBTorlLjRKiLCLHJ6YFzA/VCuaG5KdHRbKaTlMXSQ2ogPL8JEFxJaVyAaOWAV3Vb6xIyJ8nU&#10;tZKRDbrDxs/cr0KXFVgmEJbZF1wl+amDOC1xchX3UIncD/CrOBXIJxwjoJZ9YWclW4wk5ZI0LXyI&#10;aX5mZpYWEQ0BYbXqRDU0Fwa8xmqxTCm1IRDWH3qCCUb5T6iwNV2L1ePggZpVt+OOl3DRmTNINUe3&#10;Dn3XACSCCeLvzn1tCISVRiJNNFjbsM9gwhqP+iEBBPnMWDmQ2IZBaWX7EUh0eRT1lW1+ryKEVaIl&#10;HrMjFQUmwpS/mAu98Jz9B38QefrJua7N1rs+aF53C4HD5vyCsVTwSmW3UFrHq1QxihUcBWLFovHS&#10;Ue1b33CefqZ66pw1OOrML5ou860SEvYdCBgBGDcx564QlaRD8bhFeEgCdGQGuXjguqA3rxfCVtAi&#10;910EfH8ZrUYoLYAH7cZkDFpY6x/UXjrmnT2tjQ67I6N13IRG+pyTg86xEb13SkfedXZgcvKFkZHn&#10;xo5/LbE4v1ML79PT4ZynjS64U/Pu4qIxPaXNz2nEGs7NawtZeyGbH59cHB6tLi52WKGWat0Yn9Im&#10;prX5JW1uQVtY0mamtbm5VV7T89r8gjafVWeb9Q9YWNCzi7PlmfHJ6dxQITmktQ4tacN97uA5bWBQ&#10;7x/S+ofX8Roa8XqH9YEhbXDC7RvyRk64/eO55/Mv9saM0eq1qb5N089px4a0oUGtv1/v7dO+skN7&#10;xjCOGOYTpvFQRHvK0Pr6tOnH3YFe5+hJ66Ve7eyIdm6gcuZMbWBAHxqKDQwbA4Msx020MeNRBX2V&#10;69i6HXvWO3grAza5v5VFVDloAJt6z2kPfMt+8GF3sNfMLeinz2hPP++98II+M5ks54ylnBOL4zgG&#10;W6T6hniEov69Ucnd1lt+Nez57gLKhqSFZmeMF55zX3hGH5/Qhof1EydqA4PmyJB++mSZ22xqQUn/&#10;B20D5YR44Vk2OR59+D7t0e9ok7P60oL27FM6+0efc+gWmYZUMh4VX+zXeFMsiEBYWFh8YQWpiH08&#10;ACUyEMvowzglnssyIQXmbJbLMpdDs1phReQo9X8sL5E42X/MQs5eWDCy+QYeo27PLU2bu+r4Gnmt&#10;RU+rKAirZCpjdsWqDFc2hIVVcrFq2iagyjYjyZgdz48XlobL1USxpbFRa2JUzUOJsxL3xRP9qve1&#10;lmSGVYZXHlvVqw9aY2crWn3TjqveFOruKsWQE+VHqLiS01ZB9gDKKzcXXUd6C4MyaZmAsEzGsLDM&#10;yqoCPRdqTu3QJCicy6CrW41NBH5lF7JLgyPufLa9sy26raeGJyR2Et/JV0BsMPEHM6IAR6E/g/cA&#10;8r6SneCil3iStcr2eoSweKny1ISFxZIe8KyiOSDEaoBl5ROhYMXtVbZAmkrcDPAiEKUqWgV/Uqv8&#10;xOdlK/iIg1ZTZlKf161Zs6HSmNEy6Y2CsHiQLbv8+p605yNG4m4K0ZqiVyljCUyaoUxUj4dobuLC&#10;JB1cHIcYBCRH9oZA2AvayUouljUeCwYqn4UflUYuQfQKpPlRV7JaFkgkMSLrGiLXe/y6Tv59D371&#10;IKwKDmCYgArF0KuHckvaIw9o//jX5S9+3YrEQoeui7R2utMT3tkTet85Y3jc7O8zBwbW8ertB7eY&#10;A/3G0JB2+pz2wvHQiV6vd9B58Xil91wUIASoC0W0dCMSdDwR59jxE5///OdR+f3a176GZwgtB/9m&#10;0qn/x//4H3GhxsonD5F3hixxmV219tYLYV2rbtF81Ypfy5teBb/WiMFyzDCL9tEXy99+uHjk2cJw&#10;X3li3BsYtU4PV/rOuL1j2vCsMzmxOHF6dPzI2MwLi4vnkrV8mx5trYdi2Zo5s+iSFbOQLeZnIF/s&#10;/KKdz1aW5iq5bCW/VJify81MlYtLjRa6y+X67LSzOK+XcuWl+crSgrM0V88tXPzSF7N2br68MFOc&#10;m6rmFrxy3uZsczNny3Mj0zPzo0tafyk8POuNn6uOn60CZHvH64PD63iNjhTO9tcGB7zh6Ur/cG30&#10;eG14MvdS8aWxBmckvyt6vHn66frx/kLvmWJvb/3M2fLft0XvtfVvRrUHwkuP1abPnquMf8eauN85&#10;PWC/cMY4O1LrHZg8dbw41B8CYZ04EfrafbkXj9ZRKdzSpaXTpJoIASuh6l9lEOtpqnkt25N0J1c0&#10;HrzP+/QfTH/ub6OnTuWX8vGnjjh///elhx40svOhfB6ecLqpNZLKSISDHxPhM7cblBnj+/b4iw7w&#10;60fYBKdusZj62pen7/vGUt/p2PGj5hOPFY+/VD35UviZx2bj0fSOXVpM5Xn4AdoEDfEPH4dTx7TP&#10;/Unt7/86OzBUKy/F7vlC/W8/W3vg3trcTGRTV2gLfuOKKH+tC68cCZgYoGCBsLi0ylQRbExmgb6a&#10;zDrCzgrfJnBH5hXHg3mCp6rbdawvZpSVN/bwUKhqRZKmifcRwuWVuUVvcQkWtlJZDB8ym69r8poL&#10;PoT1O4Mes6uh6gZBWNw0WDvQihncKE00kq7n3enRQn7CbU5Fo20xLQmRX1XOP9yGT2aoKBpSCqrG&#10;DgULTk05lVB1QB8+W/LsTduvvsPoxpFAeSxjpkD1lc6hcnOdD3cTKIlgLjmH0LEnvS+TMembxZEA&#10;nENXwp0Az3nqTtl0WV6C79symGwro2OLp07HI1bDjs1mQ6MZiSn1pvMugPw8oGAFZwTbyoe1Ifsr&#10;T34pF7qAVgmwdTB5X1kMcYn9SSZXbNlAWDAoky5rMGFhxQU2cI3lhIHXROAjK1H8bOIjK36x4hor&#10;SJef0I+Y19loD7CMudzi3Fy2Xq3t3rR7e3p7q9OWKTck6omNciTATimBa1IDvqKC+j/smY0EARoN&#10;eLZEzDACd8mIjqk2pIKoAggrO1IJGwJhpd0uF+a8V2uATVGYprroNeAejmHthxOOwB1xKpBxaeVJ&#10;LvHJXtnm9+pBWDVwqceF76ftuZHes9pXv6h9855cJONs355sSGnzU5Uzx8onj2nYFQYHi8O9oaE+&#10;79Jf53oLIwPeYF+BhPbTs+GxKX12KYQFvl42Jse1vjP17Cyax+HuLVpKaRVWM+nmTZs2/cM//AMo&#10;lqdJLuJPf/rTsqgjr7LkEA4WJC9DqK8XwhLdY+C8SfPFXTVuxZMMna6Ry2vffmjxwcfmTpyuh71q&#10;V8NicyyfCBE2ORt3a62N9qbMXGPlrH7ujHtmPpX1OqxtDZsbGtqwolWUWdCzUxysF0N1J4Fzql6P&#10;GrWoacdC+MIWdG/Rrub0Wqa1IdmScpkR4oaTDBUtrxrR7LhVi5mrvEhdGTXLHJmOWE1JPRnN1Ssz&#10;uezR8tQ8gVuZzub09kQi46XdasopR/T5puRSQ2gdryZrPmHkMmaxMbGYtvKt1XxjcsJrf6TWnQ0n&#10;2q/PRbctLSSjk436bIOVz1j5rh1WoT0x3Ypb5syt3tSdM9W9U2ZD4XSrOdscm+lMDfTExrbFa1uT&#10;db0wNdLb+M3Hck49smdH5KrDWnOLQfSYv4panjovsTeu/7CqCnNiqcYqCY11AmxDLzyrf+OLycWS&#10;HclYh64jWM3oG4jkC6GeLVpHN3HW1a07UpmM+oGKfj5PSa1z5bv+gq7xC6zLpJbz47kUxQWn/8Jz&#10;ialJ4uZhCbVileBy3F30+Rnn8OHYTbcuxwZt2OU34EQ1x0N6j1HGmhjXHvimeeyc1daZ2LZdGx0x&#10;R0ZDeadWL8e2bNP27GNps+QnEHpNN8XCMsuCXwkHhoUNIKzAJsYaCekQaCLsrMwrApiEBeTgmuv7&#10;BdaceqWmpIrEeRkJPSPWFI+2NqQJ8XIKlcrklFZaDDPaXB9PX9egNxXw8lceNer8Macarg5tDAsL&#10;JsY+qoRBiU0062YiFg3F8sVF7SUiRaqxtBduS2hkHCYw2yMOFG0OHINA8OgVx9H/052k7jY55YQ9&#10;4Yz2Ig62bfeNb7W2dNeTBAWELXKIAIujEeXOGAWuK88KsaXjSACEhYXFF5bYnbvuukscCdT3qjKV&#10;N4+KMgVLKDhheQ2pTGtjrFqsDQ5mZ6dq8XC8vSOcblYOsf4mT0H2VzKy0kyErBIj3YY0nMs4T1AG&#10;aSRCzweFuYwTbsiNrOskUrEQgQg8gURBmYLeJJZrpc+r1LY4zwTRXfyEOCQAq7zzp6ilUBVM55IN&#10;pKOjQ4L6aRV79+7F6DA1PVUpVDoznddsvvZA08FUMe0teY2VzMY4ErDEUhB2eVEcLKZNegOuYSq8&#10;lEWSgwhxiJiWZLQSK0qN0d8D+ecgwewr94WV1nsBBlUQzCfkMOygRQBL/eKLL46NjVG9aKRQXeKn&#10;JAW7oF1d4vO9ss3v1esITI2+FUwRH9j4Tp/xnnp6KZdv+uAHK+9/b2zbZpyRbOpv+25zx+5IS3O4&#10;p9vctMm49NfmLZGtW63u7lJXF0HV0aEBZ2q6xrq+KeV2dbm7d1cOX2VfdXV4S4+RSjDaE8ikst58&#10;7GMfIyYPiQke6Cc+8YmPfOQjP/mTPyn4FSyrQvLPL0tWrslXPsr1QlgV6Y3WLZLP2AbjaOrZ2sCI&#10;duQl7W/vmc7OTW9tWnrjwYVrds1t7cpu6VjY0Znd1p3ftXmmJznYkB2MjeczxURXpqWrszHWaaTS&#10;TipRzcRKmSgv5deTjlcam8vJeDmZsJkcm5qddGNWM6YqtXm3luruSm7ushvJHBKrphOleNTOpKsN&#10;6Wo6dfGrlE6UG9N2W5PX3lpPp+cdd3RpaXQpN6GXS03x5O7D7XveGNq8M7+5aX5Ly3xX59zuTdmt&#10;7Zf+mt/cktvSWdjentvctdDTVt6XyW3rHohsezzXvdDS1XZ3JHprIrt7++je9rk9PYU9m2dvis61&#10;ROd79Ik350d+ZGzs7YvTe4zpjsZTB9vn9m0Z39czdrgnd1VPLROqjE1U+0eaU+2Nb70j/ta3aDv3&#10;EMGmGCclQvPdmKlL7I/rPkwJPKCUQGJckmNXbCN07pz+zJP6fCnU1pbbtzderbjZ+Tr6lTu2mV2d&#10;S83Jxu279HiK6+CrTe9QkjmEuKxfy2TdJV31B8Q8KVygovXVIn5sUjtxUq/VtUR6PtMcL7vlSNJN&#10;paxCtnTosHv4+hLuvBtz4Y06C31exdqT+6s0Oxt7+nFtbMTcdwOrhcrEXClbiBQKoZqbb2kr797t&#10;dG5CymLd2aNeYUlNZlaBsBLOJXPMStgkOEkwq1CwMq/LMTKdqwOUuxq6mZ5dwdrgC1Iqf19WyNFM&#10;yErFQoDYOB9Nzxj5uahlx29Kxa7OaA05akfpEPgsrFsNVzYIwpKpTqv7ihZYl7Q6TqehJJDUjj/b&#10;OpObr6fLTdubtETScRMW4luVOLldNS/huUDYGPonupvQnUanHK+MLA6dyXtOz65r7jQ3tZcieB4o&#10;hVHi79T8BAkNmpHQdXzTVFxFCD6pv7+fhENw20BYcADf+nIvqi4Vx+vwEyJUkI3Vi8i9pEJJ3Y5O&#10;TgycOzNaKSY6upsb2rWU0jOSmTt4xgEXJcY4sVCLwVoC5F+9Tdw6L96CCH1KQnnEE5TiBcHsVxZD&#10;XEr3CBYGsLCsPbhHMW1LADWbcLESpyX3KJUfCBHwE74SwpWzAX85AwgMEwdMPJwieZjZ4U82ICxO&#10;0j09m3hgI4Mj1Wxtf/v+azuvS+TjlenKRkFY+iMUrM/CBssJ5RFrwDEZVlQFvngVt1yLVEPNVqo5&#10;XkjnZSlCH6fFig4JQITHuiEsrEDYoAGvhLOyEqZmwEAvvPACCwl6EIgWIpZPZHEoP/wnR4KgPSv5&#10;LOWQxMMlHF/rGyqMTLgdm2Kf+JB351tCO/d4+w+FbnpjaPehwv6DxlWHrcPXeoev0S79tfegfvV1&#10;7nXX1w4daCCC9fQxY2baijeYb7oudPe7Qx//yeh7PxA7fFhvSGLlQmOFpqWcTyjet7/97UceeeT9&#10;738/2ddk7pDJguYkQ4HML2t1zPVCWOUIRk0gIxUmvsDV8Vh94rnJe+7X5qfnruqZfs+NE284MNvS&#10;4kQbrEyL09CktWwqx+Nzdn6uNGpo85szsX2Zzl3RTi3ZWLf0Wth00jE3nUArQPlUJjPVZCOGRAQH&#10;zEQmkmnWYulsxZ3MFnP1WtOmTY3dm5xkvBoK21GEGeKhdCNqiU5slZedTNtMN8lULRLLVuqj0/OT&#10;szgr1JNtXrUpHd68P919Xb1h01xzcr69ab65PRpLuMn0pb/q0bjV0GpkMk600YmnIh1xJ9E8mW0d&#10;Gu50Yl27bgu1H45Um7uyjclqY7PR3FprzhfbtaUDi7kbhwp7xvKN1Xy6Id/WFY81NrT0hDNt4Ybm&#10;mBEJnxjpfKzvxqG6++G7Ex/6oHbN9U68AaElHqCSYNcIDnt1Lcek6kB8TAE75QtrV/XayVORJx5x&#10;F+Y0yPGWZHRmtLA4Z/H4t3RqPS1RvPa6tmjJBpArgV3LTc4Xz7wyG7XExK+UH3WnZhsnTi0+9uQE&#10;iZ7aWsuRaHx6rsR0EjOjpYX41VeFr7qW3rHBIjCv9LZxUzLo2liz69PTsSce1voG81sPRHZut/qH&#10;FkfHyVAeDYciu7dHr2dB2518tR1LLr4dHZjFKPOe97wHr00mWhlrZBPBJpngAyAb+P+JgY8tEBsC&#10;RRFtLbpCYjNi2Z20jGYScqVi7Va8ZTa/eN99lce/1VVfqP8rffOHd2jdi5o2rREwaiFg0KJN5Gae&#10;1M58a1GrRw99eFfj7TU7Om6FaoSALWdFuuQH4g+WEKs0CD+s0o3YpVi5EC7/pfv0dyaipvbGt21N&#10;7EhMJ4xsU2TWLKS8JhRPqmjI8RtkrRwCX0hr5C08mn7uSG80sv3WN3+keeehOctbCFXyZpVVuXhA&#10;8k4VBS7C+FASrENsCmQSc/Btt91GrQZy9zKLy/wtozn5kdp1PTk7M/38888+/PDgxOTh2+949yd+&#10;rHrooIz1F4z4Uu38lmme2YJUTyAtDgvShAQnl0tcTH3JdQNy64IaDaBG8EMpg6AH2eQM8kNBq3JT&#10;7MBfAtHe97734QF8yc/qCh8oyzPK/9hjj/3t3/4tbRjeqKurS/xclz28z+9LtfAh2I6mLpmpqQ0e&#10;CshVoqAAXtSDZGBmn88lG6EcyT6ftKcav/n4t//Ln/zXZ+9/+n3b3vULV39qy/ROd9BsXDRibiZk&#10;q6g+5eVnaZG60iD2hTg3YqPF+Q8QC8lSpDDdOWPfWmt6U8N8+0ItVHRCxVg4kgylNTOiZ6LxzlRx&#10;bP7ZZ5+lfjAN4zHPDUrL2aiVCfUpTYh3mjTSWr/1W7+FOwcr6j/8wz8kDy3XEkpbMNAFzfv71sgr&#10;LOd6L3dBeVb2vldYkgvO7HshMj9iQyeZi/b4Y8ZXv2KTTvaTP+pc9wZlesKcriupbL5HjnT9bBkN&#10;zigQplUqZb7zTe3B+xbISLvvcMsbbh7t7u5MJK0wXqemVqkWohEUZShJnEZCp/ibv/mbn/mZn8En&#10;hNRrwdwhA1Ewdr1McN5TR+p//dnQ2Onqh9429PEfXkJGwCknTbSTHK5SdxiaQxByLCvRicImGFXp&#10;9lCr5D1hahOT3hfuKz74WKSUv/+9t0cP7bJ3dc1zhmI57UUTZoroxVykLz9zrjj+QqQ41p2O9rRs&#10;jkfabTtie0q8+eLND71XsRrQMxEEvM3ozPTCubP90wsz+/bv3rt3Z7XGD4Hp9CpflRqhG8YKZN7R&#10;X4xEKrjW1evKVczUUcfRy7XiXHa0f2hqajKRTDa1tdhdxZF82csc7Oh8e9Lq9Ko5Ta968C/r3HDF&#10;w5/EM4oEiTp2OJFRU3ffSeuLT+yvVDa/46cKu26dQpG2Vi0ZdgS9LtusenHc/LAxVVI1LaNF8GvL&#10;O3Y5lKCqnHQ0lRvb/o/3bf6rh9pDLdEfemvuZz/JglaU/GXYD+aCdZZ0nYf7kheEZauL6u5CJfrX&#10;f6n9999b6h0ImxamUJPgVB7+jm3eTTfru/ZoXV3aG+/QNnXzMOqeAGwmu1fd32Htm2LoQhSjpnth&#10;O1cJ/+FvVT/z3+3WTYmbbyF+K/bCs9VKPpKIaG1tiz/2SfP9H8YaTJetOFrZAqKje87yULEQ6++/&#10;66zmNQ+n/KEcdVzTEk8d0f7Lb9Xuvzd729vacSd54ah29MX5hYl0Ihz6wAe1T/1K9bprwFoqTdpr&#10;uek42jOg3H333Xgs4cwkEBboKQ4DAk1WQlj2Ja6Fdwoq1IjM9HBR2NCZh9iRVMXKRKjpDa3pTDre&#10;Fklus63o6VP5x79V6T1ae3vl4Ed2a4cLXnySxRK2Kq8SrS/VF590NgzCqvgsICytgBYQQca9Vo5F&#10;jrjHHp+Z6KuS+HW65vSXzdlYMh9xLduDsa37SgRIn0Qc9DmI59IiC9WJUWQBk21dh+x4w7zu5iJO&#10;Qa8mnHgAboQiCuQa+FM8I2GzmpubqUxqQxLuyVC+8gFzkmbDaLWr0dzi4gSKnfFb7nrHuz7yz0LX&#10;XL2ShV0JGQXCEjv/e7/3e9/61re4tHgyyJJDHkow0KyEy/Iog/dV29mqBIlMPyvHrGUkfj4RiFQF&#10;twloI5jj137t15BGei3b8Su5lkBYzgB7BIRdWFjAio2DjUBYadsiRyBxXXLv8qEwTHQWIDuu5JKN&#10;mR3e2ZfcdTQDhn5+wqm4li8kHG5IN04vTH7py//4N3/2N4m59Ac2f/CN1q3b7K090y3hWsKsq6mi&#10;qsSEyD7GEgHVoI2BsAjH0R38FB5mPlSebJoqX11M3Bg3rtLL8UIxsshclohkouFkKEPa6ERxKovi&#10;FYXB+UEg7CtEdRc8qaBByucQ4b/5m7/5p3/6p1wIM/TP//zP33zzzcEQBOVPZa7rWb9C4PgKb/Z1&#10;DGFZNSmpLJy8o4TIj45oyYy2dZfW0+6z+soqql6M/Uo3WxnRwjRv2vZ/+S//5Zd+6Zd+4zd+49//&#10;+38f+Lyu1Nh6+ce3FoTFzKfEDP2oWNCayhqtgsyR4PfqOxprcApPHte+8lj16IsDTdXsVa2Va++0&#10;YBwjVq5cwyCRiqJtiu7L4nT++frSpFmcao+4m5uaW1Lt+I/VyY2o51Yt2NoQdnrfvj179/kQVtni&#10;8AySOAqmG9+/y1c7xzQHD0GjRRMO+L04NTvWPzg7Nc2idtuO7Q3NzQP1k6OFips+0Nn19oTZ5dWW&#10;EPB3ybmwrlauUlZgA0SPsagUzpxIIs1coPWdNL/kQ9i3/1Rx962TVduoVoumHQXCFsxCmpwQkXAx&#10;5BGDGi25BPE7pDxMN1ca9NjgwPa//c7O+49l0k2x97w9ctebq5u2SQx3MLO8DJW+zrK/7OHKY4YD&#10;YGMReNOPndb+/NOVL/9tZHap5BP/Eeb2iGXv2gmEtXbt1bs66zffGurejNBWHXVc5epAK0Xy7FUO&#10;O1vzHtT6isahQhPmctrv/6b26T/K6ZHY/n1Vw0yePZurFJNNaWP//vLHfzzyjneR+IgkOLScshIF&#10;Qy+McE0FYesq68EV2RSEdUo1c35Re+557a8/o93zlYX2nuSuHaHhkcr4VLWaTyWj5gc+oP3CL7vX&#10;XuUhbvMaF1M5EjC+MGdDGTLvBmgsKEcAXGTmFk5OpnAxrYqxVbUyXw4zeJfPkeszIuQHMPCniJmR&#10;Fjxi7fLo3MTi1ALrvnRjWG8No0+nTPM2pFOoMlif66vALvi6sGT7RBeWQWHdM7g/zvqQ0YewviYi&#10;eobE0BKn0jg8pT1zrHRqWDs9nDw5YPYNu5Oj+vi4OTFuTk6YU6PqNT1mTo1bOYhWPVJyI8Nz2VPD&#10;I4MzM6OzMyPjUzNjE9PT08SbI5YE6GFjZ3Z2dmRkhB1hZ9khPIX8Q3wYbDgYIB7EBk3L+8DA8CR7&#10;E+N9I8N9M/NN27bc8Ja37r72OkxCKyFjwH0GH3LCz33uc7AdgEXgBawVxCEbpC+Pko0FCRs7fCIb&#10;tmw22Vn5eXAAO5whOEbO0NnZyYfBOw2GDYQnQqFgdGAr76A06GdSp7L/9re/HafP17gpX97lVoIM&#10;8BP1ydoDNwBuJ4Ct4jPAwoyvxP9VcnxLwBNsK7dMRUlVgF8FsAYkvfxcPGVljcfOwPR0hIDHWm1k&#10;eLxveGw+W4jWwm3J1ObyFlKfEILI7WAppp+BEPDZ+d6Fz+Xdq/qV0sNQKrF+ahXPqLrVmk72JTfd&#10;hjyBUYvXK+E6uuiKQeJlhcHpOBLQ6nigPG7p/q8QF64sPSOGnFCcYqlMqo62zbOgd3DFQ4cOsRgQ&#10;FMvYEjioXGIVbGBRL/GKFx8WdN7LPsPFP/RpGcWUKlSnaSMj+tkzLgmDmUW6evDMUkLCKq+RGgGV&#10;GXOFP8mllUJ5BygKgHOlGrSebdqWnYRrqOidOqLsivQTbRV8yRSgpJHT7On+jz76KCmUeaw/+qM/&#10;KtYhcQUJeBAx0K1ViLUcCRzUD1USPGYKUzfDOL8quzIirIl4JVxze8+F/vEB7YGnpuP1kbftHn/b&#10;QaNtCzkNvXyRxE1xK8XhpcpwNvtSafZYuL7UGgtvbmlvTrXqHsrH/h2ppAirbQoCCRxVysTcKZkm&#10;F+YXiqWi8mxvbXLIN+kLi4mLBMte/ucHIJLMSKXcZP2q4iCq7uzYxMDZ3uzcPPPszt27Nm/fRmTJ&#10;TGl8qVb3om3J5M6wkSS/jZ8X2s/nuZ6XclikhhCIpFkwj0ZUOPDCjHF6uNWuZ3ZcW23uKWDYUcXD&#10;/kKwZ9QxyjWLYcwmIxiAz8R1rdoQB+lHzpzs+cdvHfzKc91GU/RD79c+9J5q9zbSnARdSTrja9Oz&#10;VDtn1a1SDumkLH36KecbX64MDUQZIFnVqJfHEt9tbnU2bXZb2p2GTLVnSySTsZWKpe8urgZRlfjq&#10;CrkSKOiiCAMcXvp6lWzIiZesYsldnEPtziT7OD6GNJyuTbj2UsI6emWxKMFy4Fdh/30Iq9Rtr5CD&#10;gdJiNOZntDNntL7++viIOdgXyWad3Fx1YZ7wOqgWKxpGhVq7+Ra9o0Nlq3qNN8XCMh+/4x3vgDwD&#10;u9D3RNI8aKay2BI8KvO98EmBaqZ8xRZoYUrKouUc66gsJ8xkgwoV3RRK708lQtMDA88/svjIdxKZ&#10;xcM/0tz4Iy2FpjkkiS09Wa17S/eWNoSFFR0LX9JdRhf2GzWvQSs4Q8dS939x4eRLpT0H3ta05dq5&#10;ul02S9iBVb5Z1hB+10RrkOwFrJtZXsejMbxX0USq8EckSjI4X1dZzbhiOBYRIunV/ClmMnGxoJb4&#10;UCTixXtYfhUcz0rL0p1qYenxRx586IEH7rjzLZ/6pV85eNU1qGsEtS1t4oJR4+TJkz/3cz/HNP+p&#10;T33qjjvuwHdQnFDVOOqbxeXnwVr5EvkkWY0E8w2/kue+8unzp6xexDdUrgUO/8pXvvL4449fe+21&#10;f/RHf/R6YWFXQlhYWISB0C3HexU8Krm1hHmVhFs8UJ6doC6eqRCuoC4gL+/iDsthoksghgjh5mXO&#10;ljqUBzSnuZvjSbNYfvHkqSeePV0cr92iHXp3160fqHwsUkgkamRdUhuaQWqcVppBGzOE+b1ZZadT&#10;8YuatmTk5prm7K564vaYud/M7y4tNC5BXiRD8UwskfJFjo8cOUKZ8TjClyBAkJfYnC5lOJPGRuUo&#10;k2skwrLw61//+n/4D/8BPPSGN7zhV3/1Vxmd+JxqvwwO+BVOtK/wNle2rldYkgtq8lV3JAjyZ6u0&#10;1uAqFRlew83KTpKM0H9efkJJApWZbX2EjAfOz/7szzIc/af/9J9YtxPPyqNkzUZvwuzwMs4DK29t&#10;LRa2RsZtAhRVmikLEEveKTz0EB8nHlF77Ijz9YeKZ05OtYen33ygeP3+WjJTrJnRQi5ZqUesNF6q&#10;S7Wp7PzTxfmjGbfemGrobGxvSjSgJkv2kppKSGsSD7RqW1VIXWLvERUJRUJWdGZqofds/9TCjNJS&#10;37ujSt4EKkOJiQPv8cp1fX+hZR27RDxGZydaYWF4gtzSrF67Nm3aumN7OypEkfD07Gx/8aWRQtlL&#10;H1xmYatLKp0ELOw616yMEniM+CwsJQjHYWE9WFjry4/tq1S2vOOTOBIoFrZWKYJeYWG9aIk8UXEv&#10;nKiaBGaUGqPFTCjn1fa/OND8D9/e+fiJtp6d2oc/4Nz9Q15jg1XxlFn7Smy+vrUEZZn5gvbXf+39&#10;8R/m+/vSDkZHJfiqvozHXdwhb3yDuf+Q0ZqZf8Ptjd1dBK36+ebVep2mrAj8K7Qh/ULwtjmXdb76&#10;5dxn/yT2/HNRwtPg+hS9rJCqlkp6N16vHzqg9XQXbr9V27E7mSYoyddEPO9BQO9bt2/JxtyvYvfN&#10;Uye1Rx8vDE+Wz5xqfeR+balAAjSVboTVEI8mGdU/+GH3F35Zu+qAynO8Mde95LOo1AbMDcgRgDkk&#10;tQHTLTiMM8jUyybgSbaVRKx0M+YeAU8rsY58qIJgXLNCJ1c54kj7ZkDvWImwm4wkZ/LzIyOeW85s&#10;TURbQ5afB7uCc/OQtiEs7DKEVY7U5x1PVeqISLasv3Si9O3vTIzOmW9974/e+a73bz+wfe/VPQcO&#10;X33gqv0HD+87eHj/wYP7DhxSOweuPrDjwK27D161Y9/+PYcOHr7u2v2Hr9q37+DBA4euPrwf9Uq2&#10;q6++mvfDhw/zDmPEkgBOVKyu/MnG57iF8TnHyJ/yOR+y7eeLQwd3HzqQLZcefe7Znu0777jrHemm&#10;Rqn2lc8xgLBULMMiFC9eBDyCH/7hH77pppuAULhdAmQhAtkHWvE0ZX/lJmBLUNeqGz/hJCs3IVmF&#10;c5WNyBs4OTb5XBhZikoQG7E47JPQga8uuRFeyQODWqUmYf6QQmMBRk3SBQSJshgLBGI5RiIawa84&#10;CbCJYyszNA0eehX4CxUNmodrh7xkn3c2Vhqyw6TOBlu/UC0tjI7nZxZAAkXHzc4gammHHbc7vJO5&#10;jUUfMTSKX2P1rlSE1Qi+IdXkj4oqhYcvVoC4o8XyjLm8Wi9FE9FIW8zIWCrTAbOoaSD3Qu5bbodL&#10;ByzseifXly82dydjhWB9/mRhQPuk6uBicYrlcnQlka++DNvlxgLHy3sEUoaNLcmrzsKS2FOxsIrl&#10;9bPRcwsxU0uS08B3TvQ5WmUf0Mtl5zOf+WyxlEMRloGIvk/j/+IXv/jOd77zvvvuY2ZhMJEl3KXU&#10;wJosLOyr8koLERVRAJmQ95bh3K1rzxzRvvhA7bmXJralBt531cIbDpvhlvA0cLsertvKVzJhzdfn&#10;JmZOVuZOJmrTWxq62tKtjfFG0svgp+q4NTNkm6Smxat4tc2/VXENcEn1BRghgfT8fLZYLra0Nre0&#10;NOFKoWrEpws4FBc85WLHQEFxQ2E6Wy67ODYyOnymj9mwc1PX7gP7mlpbiLhAfrJcKS/WZ5bIdxSw&#10;sA7rXgW5fA5uHS8fooHrFQcMdx4m+YCnZ2eNs6OIZmZ2Xldv2VygAynHD49ctFakXKpFUMUhI7BG&#10;EuFCa8SqlFpOje/+y691n5xo79mhfeIjxfe9t5RMJrg1SnVemOhSHuLldZM16p+q8lNBGRiMjOMn&#10;9Beeqy0sRHDh8uOjVRWFwiZhn63tOnNOQ9pDTCOZ4lsWEjxTKANuYOMy16/73qrwXvSVmbnqg/cW&#10;HvuOvlDEcEG9845NgVWPbVqVzZvDGRIVR8Kd7eWW1ihpjwXAnDef+E3iimx6yTNCo8P6mdO1cjU8&#10;M6v1noPKUX4ZPtdFU0clor7vYPnGm5zWFtvC3vHabkwK312fCBEiPn8ytQfhRCsZRKEe4UXEz08m&#10;dfmEP5nUZeNPxekqo6pDYvlqrVq069Pl8ixWko7u9uuuTfbsnuzVJh6aMcfjmtei2bEwwnobtKmO&#10;vJyB2O/UvimIt7Ktj84u9U9pU0Uz1LCtoW1XY/Pu1pY9iURPItadiHYnI93JWHcy3hNL9EQS3aDC&#10;CD6ODY2NHR3oeaaSyUwq0daUYVwWpCjZ5LlZcAwbO3wo30pYD1OyhPjweeAcKd7Gfk2qFHMEJzY0&#10;tRGqULEdVgOwAv6wuGydCkb/lZ8ICSqKBFAdF4ws6rmuFvYbLEXkgIu3gL6V5xAcL8oDYgQXxVPZ&#10;JNWqkJTiGxrwtRv0JF+j08iNszEDcTvcI7WKfwjckvh285WA1yBOS7glKgS+EDUueHHE+cHxeI+Q&#10;6As0z7s4kMj+ym18oF99QaafbB6mNU0SEK1+rtT/lPN0X6I/15Jz0qS2rNIc1CDsM6Ybs6mpDdcc&#10;3yirxkUzYZOILK4P6m6faw4ZmYVUS7WRmGoccDFDrDS/SAEuaCGvsFRUYHDCoA3jtfITP/ETeOdz&#10;cmAQpCxrAzqLxHX90/Ya1ADNgxzapJBUBJYX1dyESjtKu8GoSZs8v6HD8uyzT/+rX/klooHpJu99&#10;73vpFHDnNBsksaHtYUaEEAmseSL0sd5bUIZYlaLJI/9WPBNPpqL6zHTl0ce0v/i77NDZocNtY+++&#10;oXBov1GPaYu1quZlMM4bkXrIBCPOZY9Xlk5m9Nq2ps1djd2ZaINbN0rFagXRUeUL4bhkmV1zW8sr&#10;1Z9PlruEP7X4fzLNscdkkIgnQJQLM3P9Z3v7z5yj+F1berbv3Z1qbirZtVyxwCyLg8F39UJWFkBh&#10;l/UAWH91sPxP9tTm/3/5PMv76nZ9k2RMsyI1HQo6F9UrJIWqFZuePL7rc9/Z8tRgYv/e6r/4Efvt&#10;b42GI41+hytFl8eBCyppY1ezazwBlRrbzzBfpg5VVrgwK3viFNGnNJWzgAr3JNmZM9CrnTpOevsE&#10;dm1SXyqWUDkQilPyFdwU0FY2L0Qt9A5Da/C5A0c36URVtTbAX5owcp+tUnfD3O+vX/xb9jPf+QmU&#10;ruANUE4rrEXCyXQyQcP2sYkqn3KxYXFrelbIsMCAPBBr4+apS75hZXEOGFMxgzLEiA1UtmBeEUQb&#10;sIPsCGKT3AdsEpUv8dcSzsI+UVKEzJbySwtzM0z2c0u5eaBONK5v39J2zRsioa7FZ+qzDy9Whxga&#10;CWT5bmLJS76FtQ40IcBBgwBZacFKUIhG74UxfVfxDjejdSOar2m5Qj2fw0QWcWohp2LaFcMhULMe&#10;qtuhat0iiRJBg9U6w101jxtUuYh3gF0rBSE+gaqUQDqBd+L1CPphCzDfyg/5nAPYak7ZVQvyql3B&#10;ooO9DrxfVTIKK0b54BHIkCGUhuwI5PLbusdTYxbhCV7goHwxCnmZug2ypF7gOSALlcCnLVjhCLAD&#10;xAs6Fx+JoISv+CG+dieQuhXXCEHq8owA7hLCRQ1IhBarEfEa50FDqQpZiKApcpgYT6Gg+JDfykn4&#10;uWw8GoHFfAUynhocxJd6bHZmcnzGXii3hJINydSSVnq49PCRypFz7rlsOAuPhBgibXiDc+CgkGKy&#10;fF6GEQxBlh2K5WLV/krupUW938ksJdJ2kgxHip5d4cW4seA1aMMykvBn0ORoTrijfPCDHwQMUWNf&#10;+MIXHnzwQR6NgKF/2l6DGnC1NGHcSA2o7LFKB1AjKYvKAo76INy9Ssbtsn5mVLj9TW/8q7/6CzIa&#10;kIiLDsJwhE8aPkWkOWARIkOBLFTYoTkxR1wGm26SP9ZG35NIGKhVTRsb1x59qvaFb4xNjgwfaBt5&#10;782LVx+03IZY1gaNafECrjf1cDjnOPNZUuKeaHOmt6XTPS178ZKjIDU0AzBCA4iI3SVuvbZ2u/LB&#10;qSq8/5/8tcyHyGP4LpRdtkkqe4JhEv45Mz09NDCwMDeXiMa279uzedeOWGOmYEPloDkA+vJD5c/P&#10;sMv+yj6xuHxeIV4u7eX7zfr/zhf4PHTzL7EMsaXkqsQ1lWEzbCRiWmO8KVvafs/R7r97pOG5Y4nb&#10;bo994P3unW+ux9KIFiiDjY4qZSTgs1a2vdeAkQUnKWOAqhSYHf9/yFLAmasKVC2Lf0yA83PumZOl&#10;Z5+sjw97pYJqaHgFAm7VAdT1FcWwviFD1bqSuAWFK6lDnRgDQsyVe4CHcQOXGBwKsTNgjPL5Kx+Z&#10;K2lbX4oQ0/hr0OVXvYTroTCgOkq5pM1Na7lFnkdURMJUGVHMMYivjTh2xHVjxpXwdlCKjEHkdSAh&#10;xIiz3I0CbmoFIyiol3cBKzLJySDFTgBthZsMWcRjhtFBXVyYn51RueGnZoldKdUaGhp3Hezqukqf&#10;SvQ+Mt1/YkGrprWyynC7QRtxgKyv1Sgh44SKPtDMmJWmotVqwfJqWqFcX6zYMzVnplxZKJXnC6W5&#10;YnGuVJrHWKRelXnNLaO15dp4Q1ZKxbIKKndq1XJeYtWDTTwmZZPYHUkoKs6UVJf4B4tVWgzTfM7P&#10;F0k26NksHUpLOa3msIAE0Kr05yvcT2WkkDkggLZS1QGE5SFKFlMuLYSoBB4FMfUiGhCgW8G1F2/i&#10;EyKPQK4r7yvx6wUPiAYgqac4JojT36CH+FqcZiWXwL2LS/dK/wEKESxL50LjAAD/9ElEQVTPhDvn&#10;NoGnYFB8A8CseCAAZDG48wmQi/rnPGKakA4UjPXCnatVh3K0Lc0uLuJT4OSqTaFkS2NTJJo8UT15&#10;fPFY71LvgrPghj3WhRu/BOd5qogOJqfzc6WrR+1oZaq82DtfGSmFc2bUDvG97Snf32DV+mpAWLH8&#10;SDtcqf9Ai4LY+8AHPoDXCuFB3/zmN1kerHxSr0XL+N/4GgwB5DdkpV9X632VhoUx07TI4LmcY4Je&#10;D0dRV+FH9vve/y6EYOXp0GAYdqBjiekMxisZqYJp5TLq1c8XauKBbsWitdm57FPPlB59Jn1qOHt4&#10;c/72Q+VDex09o+d84jFSDdfnymGvEjbV2J2bjxamOjSoxljEbKpivYeAcOtkQQ9FohjAYHWjVuNa&#10;Rfoe8KP++N4PAo9V+djTkomkCIGDXwf6+sdHxxB/Orh//6atmzMtTSwdqzgegHDJgesnB1i+rk+7&#10;LY+6/s6KifeSdn2MJE9AYOwyovUh63LH9f+3fGDWcHAkqCbCxWo59tjpHX/55KHTc7uu21P/2Y9Y&#10;b7gj5iYQJKpbS1qkwO+bkFhd4dX2aowDa9U/ySx9AMuErVNngFHHjuLixCzlC7GD8xS0JTxhfkEb&#10;HbKff+Ys6hnnxzUIzitut1HazXWnvrRUIHhrCb1Qt4rCAE4dJqoaqodwU1YkrCWTJkKUKnHnckNQ&#10;vqb+ysFX3rhCG/kkYJBBBNMT9ZPHqoP9oCCEQHH9VgQxYWbcW7moFfMaK4f6d5nP1664yxBWyCc6&#10;HgOTjDXypzRWZhc+CSaYANDIt4JgQKtUtxws8S5iWI/Hw2jp4axi6NFsbnF0Zqx/aurk8OzpqcJY&#10;Il258aZs28HKsWjmG7b3fK6U0JvytFMtpzEyZrRae6UW04y4R+CbR+LAKJ5yuhaHItXY1+JKDMUO&#10;ew7KGjEEN9nnpRuEwsSr6KkYUaz05NNECU+rZ2q1uOuFiqEls8ErOlq1Hs8vwb/OZ+eW5setuekZ&#10;+DHFnOXVC8RZLZWrhdJSvl4pO7VKnVAdZccilE3peyhKUm5WBguZg6UGgkpbuTYQ4LISIEr0j1ez&#10;ygXlMwwPrEfNIjJ9mlPTVTIbSfIU1KrsUNtiTpV6BiTJVTg+AK/iwcnnElokiFkQrSAzAbjiUytP&#10;nBOyI4SuPO6AOAluUBAwf0pJ5CcS38O73KA89Neu/W7QlaRig/uS9LCCRKlhidwSjpmqxpNVaUj4&#10;Hq7iKoCZm4qVqgv0CjibQFg+l0cvFcWp8Ozc1LGXpF2ppBXHQTtvdRW6r41df2v7bSGtfaA6/tjS&#10;Ay86j+WjE1asZEQWK6FR3ZrVQrNueNbxX+zwJx8aVm7Vl24urfryzJyvC1cN63XPyPFn2KgkGVFN&#10;rdNp2TSUsp5ecvsX6HWJWCrsZZI1r1nXMo7dZsXDtTC0LBSCa5RUuPfqLwzQ63ihNmMykqN8azih&#10;iIFGOT7zvFfx2WhoAAZ98D3vCxvWM0eOfPXr98xms0oivOr4FkKdhIBMrJCDDgvVNbZX2ECWTbKX&#10;+z/pX/Lr71sSaSHL4OP8kpU/v4/7hN9/Gaq5EF48yg3TR0OoCcm8p9JXfd9rX3QAz8R/xcM6BlCh&#10;XNhS32v4BlXAwUA6KmI1uEd6ihwt1J3sX6JxpsCQBlsVqpfMsvIcKIJD3WqIlI8M6iktGtImesNf&#10;+IfGP/nLxcnhIx+4duCnPpzdvtNYLEVzs5aBMBYIIeLVm8NuJOzVwnpB1YrVYCS7rFjCduYJtWW+&#10;YlmmYx50KjhLOAjma8uOcxc/ZygacUsEcfiMss89Yc2DOiNyhcTMUSWLiwAZ9kYzTCiV7pWd4ujc&#10;2NGzxbHZnk3du647HN3WYYTNSrmI4xcKtBEOh6fAk9c3FjNyKjuLqihlMpcB2dcMWcdrrSdcID9u&#10;rdaIsBiJc/Fbw+gL7gu7XqJnHrS9NHP1F790w//88875gdpbbnN++f+JXXUjkB7CEGtayGzQNJU+&#10;GAZ85XYp7TngQfzGuYwjZTAUgCEs2PdtmKimcAK/BaepHWoKo6/fpJV9VaUzJcEwpgLV3mO5cvSb&#10;9+892VthPibVL4Fe+HGqRvj9r/N9C3KZBzgeXsmlYjb00nPJp09oBf5iJejQawh8wMGX6ihF0Auu&#10;aouVUhWXMlIb06zw36nH/cQlFVqckgW/UpuL4IZOMovhGevJI5H+wSjGC98HlsHKUGZuuHpLe/Gl&#10;0CMPafnaFSjnsiOBQBbBqWIZD5ItSVsUzo8JOIiwltFZWuTK9hoMXqJ/KeiWhan4G4CcsKIy/Z8c&#10;Gjw9PLxQrSXbOkOJprGB2amXxuJT9BwzFdZ4MbVj5YnWLI24gkpIr4YNxDJ52VHLS+guaWAZXtMm&#10;ktrs0yZqESXabEdJP+SWDMuJqYPBvvUoPyEMk3ZjuNFEPhavxADC9AOs/aMT4/gtnj17BplVsIiI&#10;ZIFI2IFRA6yIchafwK6JmR78J5Sn7AuyF4Ao9RbwrMFXos8QkNzsCF8r/JNUuwDEYCIO6jZYJwTz&#10;wUpyVH4egFEqn/2A4pXPhd9iP8DWAWGssPMKtCpco6BSQcDBvUj5V5ZQxqAAywpXJ8PTK6FbXvuu&#10;GsxbFF7uWrx+A3caaeHylGkMeL4KhKUlq6WOv4mDuLhbyLQUrFhkgSGUPF/hSkuM9sHDBw4eOrRz&#10;566O9s7mREtDrLE13ratcfu+xm5Spo96k2ecvpHQ0FJ4yg4vWVZFp027JdMpqcbtvxj71EtbWPWl&#10;awvreqWcQryet/IqdLswlK1NlBIlq8FMJQwzEw6nQ0YU9R2VboHwdHx0qyjyrP4q4Wa4AS9S2cfq&#10;5QPbtvzsRz74Q7feMnD27Of/6q+fPPK0smRH1HqJWDfDMh2b8HQiQa/A0LmxDXXl4lbOHEzwtE8Z&#10;cKRdfU/nOj83n8fJ3x8ob2yxN/xsJJ2xaxqRO8g81WAgYmAWK4JzaUOLl9G8/uPaZ79Q/frDQy3R&#10;kXdcX7rlWt9E/j242u/OyvYs5ttlbarzBOqaUlVrLYHkh+cdCc6zsL6Do8rLqNIYEG0JpYtwDf6v&#10;dqE81Nd/+uyZUr3avqW7Z/tW4mdVeCSCAcuDZQDcJFoneNZ+Wc+zvOtdNPl2xmBmOG89I2mO15iL&#10;hGczup1wwvWCViwS5mSF0pGk1z09ue2rj8c//1StnI786McbPvlBc8eGxeDK/CVQVTTmFVI/b9Z7&#10;GZveBS3Kdw9dBvqq0+OjDf1Ehta1N79Sv8tqb3gTXdcJlcqUZxby9sSYOzE+WyvCzUmYlnKRUPSq&#10;G62W4lPj2uBZbaSPlEo4j/nQ1n+GktLzAu5/XQV4pQf7lgJKyoRGqIuHDYGXikKjc6pvlE9RtTY5&#10;YY+N5RfmlA/Ha7yZBBozv+J0L+kcZc0kZlCBrYFf48pOpWr3PLUgs7W0UT4PGqs04gDdcjj7ok/E&#10;cDxfWMoXS1CkKTQvlar/tFUtdsQatVohP1a081prS0MoZRmlvFbwtCWztmRo+RA77qLpLVluVuel&#10;5SxH/Wl6i6azaHj5kFEIeznL5fNcWM8ZbtZzs4aejzqLYfVJKeKMR3qPlY6/lMuV45t37Y0lY4Wl&#10;XLVUKdfKglQoXqDfKXZ5wIegVXEUFlQnXwUJVwPwKh8GmFXgC8dTRQHelepSS+3zAXMcRiz8008/&#10;jeQqiRlh6QJO9IKxTOY2vgVbY13lWjfeeCOyvvhoCuTyyZhlpw52ZPgQ/CqXk7E6GFAueF4BDA1I&#10;dyGY5VHKtBo88WBIAvgC8ckOykoALQKSKr1edGFX9jeCrp577jmwKc9LWj7rLrApt8ktCwyVAC82&#10;9qWnSLORpZ1Ur+CMAOIHCx4+wVkQ8V2yf+3Ytb2jq70p3dSAFqrd2GF0bY5ubrc64lptsbw0Yk9V&#10;zGI6rjfrdtwuWnberC9qXlY//9K0rKdlXY0+MK1pc+t5za96sGUvGu6CV50t1hfrJsqSqDQXrUpu&#10;cbg3O9TrLc6m7XqiXNGzi/bsZGUK8eRFb3p2tdfMGp+vevCaHxrjw9rkOBol7Uz/C9mTL744NDHB&#10;sn/T5p6Ork5MyioY3l+eKdFcG7Pc9winXDBYvcaj6mVcbiVJKV1V3qVH805HlptaHlHVd1hZVQph&#10;OuXIsN7Xp8NVXnO1t4kci0pN0Cdz1OwHq+n/93rYJse0Z17ycgv1G7eXD+1k0ebVQiSMY8qMV08f&#10;rX/lS879j8yFtaG7b5q54/pyU7NRq/oRO8uk3HIYt6ocfLzxzCqUC5N6eb4xYmXiKVML23j1rrZJ&#10;VV+8+UyokmaiIi10vJCtKpYX5heXCksdnR3N+Aa4NgWIRqKoD1XL1ZET5/ArKlbKHZs3bd+/p6Gt&#10;BVdMJkixEzBJqiernqkK28F8lq3NZJFmjnWk07ss8su7aC+ihwWlfT7y6tLCuvyz4pgoVjtRJNBQ&#10;JDjXu3nOiW1/Q21Tx3yo4hLuZCcb7GgyPnSy7UsP7PzKM1vshuR7f1j72AfrW7sN6CK4o43YGABZ&#10;7RPbykSJpo0wKTKJBM04mATXqny/IFh0iQbA/9WpOfqpk/rR57TpGTUHrlrMZFy/8y7nmqsRole+&#10;J34PgXEP3DQ24t7WeQ4GqMUF87nn6k8+DS6A1aY8Kv+tbyVB3hbexCA/xtICSnHhN7250tnjhmD2&#10;eZpK9FY5wmLX8oPArsiGSU2bnjMef8wb7DcxHmiGijDGs1BlGAGeAzBw16i7+/bUb7s90dL8Wvs8&#10;qNQGAmHJ247KkjS1gHANWCXBLvIeNDghYgUSgZ8CeiBopgJ35CfBBC/PIa9DPbq1Us0r1/VK1csv&#10;RYu1VM7DVbgyVi5OEixge7nq3OjSUn+50G/P99YL/c5Sb32pt5bvt5f62Knn+u3ysLF4jh0ne7a6&#10;xE6fM3+6wieLvfZSb3XxbIXD8v1uttfOcvyAPXw8f/zowum+WhFTyu59qYYMNnXcanCNolSAEgnG&#10;khAcoVSpHzHrgxf5SrIYiDRSQNYC4AS8SlCXkHMC9YRzVX3RR7GCg/mKqgscDTnm1KlTpEEiiQAh&#10;LPj/8a04cki3D3YEG1GZIC1Etbgi6YuARJinOV7OKQfLGcQ/NdgEj66EsFJIeQ/YWSmkQDR5XoKM&#10;5RgB8cJGy+VoJ6A6ICwOi0BYhDxfvxAWOSduDWOo8uT244dkHSJPn00cPGQhwRbgeOkg8sR9aLXs&#10;KU69CYEtXgSiTtXY1hhDM5JwrYIeyoVTxXSX19WhdXTUYiXXHq+htjUZ0ebbjEJTbSFUmrC0QV0b&#10;Jn2VvFz/5ejDhjcEgLn45Wqj3qovb5TUARe/XG/c0CYNd8axSyhlVllgjvSXzpxYOPVs/sSL3tBZ&#10;c2yo3ttXPnW6cPJY4cSLtWOnSydOvHqvyonjhVOnalzizBljdsEoVedn5wb7B63GFBJ2KmwI6MCg&#10;4ovs+/JOq0OQl50dr8iU8H0uKi0nGGalCwezPr1SzFn+pLwMYenPw0DYXg1z5LWvcwg7Puw+fVov&#10;LNo3deX3bauHk2EX+WStpD9/3P7C12qPP5ntyYy+700Lb7yRdGFKKRRSTpnd1WtlzQJ6kMmqr4Sw&#10;sZSph/EeWP0BrIXwFXZlDFSyIIhqgSyLhXJ2AZezpc72tuamRtod4jJktJyemu0n81bvcDgShnzd&#10;undXormxaiuXLVU25dKpMCzrLp/WYnBgfLYXatOLlToQNpXaFdKRfaih60oTWP+Cg7GHtYqaaIhj&#10;DkVoFNrCjD441lmzU4cOOZ1Ni1UzXG2LKTpjaGLLl77Ufd/JbUZL6Cc/Zn7iA3ZLawiXRzqUvrxS&#10;uoA6We+fDJhECDzwwAPwMgyYDKeMpRhjVw6YK8fPtXqFgwSFqgsSg3k1RztxXHvhOX12VoJcV9mA&#10;sG++y7n2Gj8b1w8ChFVkq17IaSdOmC+8qBUrSl+XFHPKB9bv5T7VSgCGXsqXM+nouz9gdfaopHO6&#10;CvaSlG+sRoGwG6MLvv4hDwirT0ybjz5sDw6Qw5SlgUrcJ/SwMpSHUOhlbWddc3XozW+xGhvXf4VX&#10;9gsTwo/WRl57yCGYPGmpkrBUgOwF7SxoygJrZNpmE8dB4fkC3BMQePK5IDZxMCjTJmEJCDeq1Fih&#10;hmwnnK/psxWtoNVmzfKMnZ2qjg4vDZ4rj56xx0/X507Z02dqU6d41WfO1ObPOrxPHq/OnqkPvVCe&#10;PVObOV0fP16bPFmdOM4B9aEXq5P8ecyeOuHwq5GXKmMnilNnyqcGF0/3VofncC5Ib9u3H9WrGgxs&#10;VenzM9ZI5Lj4iYpFXsArqBSIJj4GKzdBsYBaIKxwt4J1AhY2AIgBOReYAqUzC0jiWugxkYw+gLB8&#10;FSBIga1sgbMB32LLRm+ICwFhSc3Fs5PAeTZ+KI9JbkHuQiLiVwqdBng0wOgAU8HikiU4CDsL6oHL&#10;UUWC4yVgn6uIiZN9wm5gYTGUE4gDCn9lLfO1+3WwMIOFBYXzfPlEPF8pRADZJcaLmlnJsAYNOwAZ&#10;4rMhT1b6kfQRGcF5lw5SrOWz84sTw1NTg9OFsXxkMbxZ27w1tKU1mzasWN4rzFYHnMpwq7HQri/G&#10;qhOeecLR+z2vH/ldz3+5aAfo/Zo75nojF7+01XCqQq4akHf44ldJG7e0UV2lXHB1O6ktObXRsdKZ&#10;08bISWt4ID45GB7pd8+eq506VT990j5z0jlxmp1VXmdW+3DVI1/2w/Kp/uLpM5W+3tKp087whJkv&#10;1cvVJVKAGMaWnp7tO3YofzhWEZBVxGwS8bDGnP/6grCyLqLBBCt/GSWk+8vgKXe0DGF99M5XQ0NG&#10;b69XqXmvdwg7Meq++JJenKoe3JI/eJOlNces+YJ+9FjpH75QP3222JqevPvWsZuur4dSiXwxbudh&#10;5pZZ2PMDhs+bAgKQPAb0fC8LexkQVmy+34Wwpg9hFwvVcrOvCxsJh5xaPTszN9w3NDs+3ZRId2/f&#10;2r1rWySd5BiUX1ltoC4JbyDjgHq+ajZUYTqMFYs1dGGBsO3pTMDC+j6S63bfDCAsHJ8PYXEwgoWd&#10;SFZKsf1XGU07tEImZTuFhmdPb/7GM+3ffHBz2x7r/R/W3v+2QlOGuDzdVvHwG8X10VCZVp566imE&#10;KR577DHgrKy+sPQGdt2AhX25sd53CBVKsuYaJ47pzzytTUzgSLB6SVMJWFjXZ2F/MCAspXfd7Lx+&#10;7Jj2zHN2Ph9SWdRUk6IF0FTx6VWBfb6rSqW9PXbXD+md3YB2mE4/7N+/TT/N3hWEsObkjPHwd+q9&#10;Zwk8p1phYlXAkh/ppRx6VcszjQP7vVveYLRsoKbUpUEAE5IfpIJzHuCJKVZs0AH5KjN0sMk8HSyk&#10;BDCx0RZlXpcDVn4e0AnyQ4HFqn3jnaojN4YTEUngWS45VsU2i15upmzYqWioua6nlmzEURptvUPT&#10;NzmVTKWcqVYyxUIC7fl6ralUTE1NuiND9sgIi9b2SGSL5raFwz2x2OZUamdD446mhp2NmR3NjXsa&#10;G/emMjsaGve0dxzyWnsKbmI8V825RueWrYlkEjs/2DDwTw0s7IHPg+BXySIbuBYIFgxC1wXmAuOo&#10;TGFhg68ERK6M8pHlQdCTZcaCv4SFRRHzlltukUwBFElqT7q6gGBZHvAhsUT3338/V7nhhhtwJABy&#10;BaBTlhNsXJQyC3iV/LdsQDT2RepLNJ4kekk+EW9gNj4PeGXBrJIcVWRoBcfLeXinqHwFkQwKlASz&#10;cguvo40qFQjL7dBQJamp8K8rH6XAU2nkHEaXYVDGfCEuB9yv1HwAYdkR+4O4JfAr8VQZHOkbHRob&#10;7iO+cbY8V07XkrtC27aEN8cX0rEwil31xepYQRuMuQvNoULKoLX2ufo0Jh3TmzY0teMpF4Jpw8Pn&#10;debil6bNrvHiVzMXv2x8dEwU4Zd0D0f0LTGnI1bWorlSPDeaLBUzpWwil48uFaJLudhiLrFUiOVy&#10;r+rLzJWM3EI8txiayyaW8nFSLcQi5UrxhZlZHsn+A/tb2ttU2kYMbX62y/81IKzAU8GvMj6IuUYG&#10;AUG3tB/GT6UVpGCOgrAYnoGw/X0a6Zeuucp9fTsSTBjnnterM/buq6r7bgvpxQXngee8v//azNmX&#10;snu7Zu+6OXvggOfGo7mqXi+orIroxouM5nITWF7KwCa6IUBPsZKfNCrzTVErg0qUQSTVmo4Eq0qx&#10;+udWFKyCUSZSTlapWGEsrNRrZN3u7upk7hjqHzhz4nRuIdfS2Lx9z67mrrZQIlau47GJN6+BkCbH&#10;+KmW1ANTdoPlODdY2Fq2PrNYrRvxjlRasbA6LCxSOuvXAfWBPAs5G90mIGyYMCffkeDkYCJfT2+/&#10;M9Jx0LBqtciTRzu+8OTeR3q7t+4If/iD2vvf6ZIbXE00HqGmROPg4bhRGwMjk8jzzz+P4CBS2Si3&#10;ID7IBMRMIeqEMpDKmLn2UlNZ04nZV1Flpn6K1AbP6ohEE5226gaEffNd7rVX+9Stb6cABV5ZRwJE&#10;RZcWzVOntGdfcPN55Tng+4gAYIGwKqpPxUWhpWXUGhqjB/drnZs17HMqmE8dIhCWYzZqcbHOx6tc&#10;GcyFRf3Jx63+XhZdoiyHnrhyhvU9vFX5w5Zx8KDzhltJlbXO87/iw01E+AFYOBIAnphixUIqBJKs&#10;GmUwXQlbZV+QqxQgGGTlz5UQVn4rBwQnUYawkJbUw6lwHA1oLRkJRUMxnlTFqZfrViyVaG4Pt3d5&#10;7T2hTbujm/bF2ncaKP83dGiNnXaq1cu0Rzu3sT9rW72zxTnH6Dp4/bZr39i4fX/b3qu7D17ffejG&#10;5j0H23Zfxat9zzVte65q2XO469C1W66/efM1N5es5OnRqdG5haaOToy55VKxVq8ywARsHDuijSXC&#10;WEI9BpSkgF3xLhW8IsSqOAmI40EAf4NfibxoAECl3waMLPtAWFhY/DpgVcF/AliFug4KJr+S+gTC&#10;IpbJaa+55hqcQPhEHDTlihSSYoM7JcejuG+KC4QwxxKgJvvylWBZAaYrIawY0APsLnguYJqFe6Y2&#10;wLuiigqvjy/s6yU7lz9ALI+kyAsw4HLvfEj7l4WHEOqBW8VKHxsGYslPxrvk8hCGVUZkae0CYaW/&#10;8C5+sUpQdnZucX4xv1R0ay5qRZ1a6574ri6tw6gnY0Y4jlaJW5h3JvPeZETPJ0N2zMzDy5tePeTV&#10;Ta1ukN9YI7s2O5VVX+Yan695vI5yPX7lTPAdln51JLQvqjfEcMry5lADiWiVqFaJEXqg6YgVIP+B&#10;niGGrotfhNpuyCuJRLnuEK0ZcbQGzaFy7Xg4Wy68WKtPDI00NDXt3r8vmlCzoFpKqEBuqewLt1c8&#10;Qr5GJwi4ADU2+lrLXJjORbuir4nzAI0n+JYBiFlOkTTM0447PGwMDiDVo1116PUNYYcntBPHtKW8&#10;tm9v4XDDRP3hp7Lffrww+NLcVTtm33Td5NV7q6FIulBOuBWidrO6mdaBlWqTd5CieldCmrCwdKJi&#10;uTBhVBYao1ZD3IewRCX6xtsLXmutgZYjb3ytANgXQ/dZ2OxiqVbtaG+Lx6KI6g309VUKpbbm1t07&#10;dyc3tXohq0aYoUPKdHQITLQAXDhO5YSgMKwvcbCMYYnnXbJnlxDWiC/7whIaw/OHhRXd2PVslDCk&#10;m74vLDr6KvJdZecaGd5WTrRvu7PenjnX/tCLnf/4aEtvtmXz1si//BXtzlsqmWQIZ9FiPY9kJObt&#10;EiHGy8LwMuhd9kajpSSMdSI7yPwCESvi2TAFwvVwgITAytpsjQ1ErhhLvi1VtWePeM8+jUO+0oJd&#10;C8IKCyuw9YpDWI8hGmexvHnypPbs826ugBQxnRYkiIQCVKwvtYwDRwjHaHp9KJOobdtJpjFM84xq&#10;SDH4IhjqsCsEYQku043hUe3hB/GFRWuGB+F73yuNfYEjikgOWfpVV9lvfqvV2PAaDZjBZUxmX+AO&#10;aQBhYRkohYVlR8TbpbOJA0CAugIIK98KoSjTs0A0mcUFywbwV3pjAHDRIolroSgprpGOTccyDYkk&#10;Ev8Li3alWAXaRUP1dLKYzhTTTblQfNGzclFtwXPzISsXsooYb9paq4n4WKl4bHR83nU3HTqwidV5&#10;Q4PW1Kg3N+lNjYWoVYsnqrFEPZGoJhKVZNRtSoc6WvRY47nRiaeOvjg2M7Nl246mlhZyFpBaIJDo&#10;o+RUiMgLSCBX4JMqNy6+ASsd1KQe5MZlmpE+KRUiN86O1KcgVzHiKzep87ozrFCBsMLCihVeak+E&#10;meQwOY9UKXHxQFhGCjLWEorHOUGZEjcmG1+BUCW5VMAZCy4X3ClmcVHvF1Qqdy2OBOLxKZ6dlFNg&#10;vfh0yiaPnvLwLeXht9wCoxW+nvjCvo4gbNAZGFuBsFSaNGCpFnn6snKgI8iOUKrQDNwmdgzyronj&#10;AUdK5Qftn5PL5+IWIs+dDR99SY8VtaJJI94T7twf39tldjpkGXT1OINcojJhjU1UB+hXDZbTgcAy&#10;fkfwKy5zIJ1RJWRnBzu6P6hc+Fptml6OLV01PsRUNnkIZsv0tmnG9bqxV1Oeea4Vgc1FtIZQU3Su&#10;GFUJNFCDFrXgwRJc9OLzDXkpCxV4HTlSpQeq4QpTSETqmfhUpGl0EYee+Zauzp5t25irl9Ofr995&#10;8LUea1/2ejJKyLgh+3TSJ5544r//9//+p3/6p/RNklEr/6ty+X/8j//xSbaf/iQ1ozzkfEeCkRFj&#10;YEBDrfHQgdc3hO0f146c0iZy9QNN49dOHTW+8p2lidHK/sj8u+8qbt+2FE9W7VIEqS1UqRDJCLfG&#10;Feb7HrTn8510LwuWJPCFbYqEGgjnwpGAgCoJ3r/gtQZaXPYj8I+2TLw4LN+RYAk9mmQins8t9p45&#10;w0p3945du7bvam5sriR9/IpRUZVBc3ESIMEolsbzEXXqEfvaAezUa0DYuUXkGgnnysDCEs5VU6vg&#10;ZVJoHQjWJ3lDhNqo86Mz6suaZefMwdPbK/Hm9qtGm8fv2/K3j+19eqRt/+HQL3584eo3hFPRsIen&#10;Q/740Oi9jx958Zmnx8+8eOzMOYxpr3xjLsCpjJyFhClDwaoRz9+YWZQe0cmTeJ0x3jIqSi5PMWFd&#10;vKnUCmxK4l2bni0+9ODcU4+52ZySiV31+HRSf/PbfBb2BwXC4tWqLWWtF57Xnni6UCqo1GEwBZDe&#10;PgsrEhQswy1WorWqFbdmDl2X2rxVU9JyDLwYmIHvKsPzFYKwnl4oVY8dr33jnvnhYSgLP++96HxA&#10;JKNMpxKWUzb70KHKm98ayWygsv+lDdAKwoLSwK+AJ3EkEEgqg6lMyQHzxydi5GILVk5iURW8JQhP&#10;7N3yQ4Ffwl0JRyUoOaLFlPUibqIBGTeMpki6WDOPTi8ulMmBtdQSseKZVLmtYziTHs3ER8J2ORYt&#10;pdK5RKoQT5fTDW5razEZGyrlTizMzxjertve2HXtVaV0ot7cUEjGcvHogmXNWcZSPJKNhZbi4cVI&#10;KB+Nek0txWjkxaHBIyeOZwv5PXt3d3a0wYbjzcC9yyZ3IQXmTxEEFWVQ2YdsY6PXAS7lGD4Ur0cB&#10;NxIGJKBWMKjcuxAtVIv4nvKtrEHl876+PsLheQoSzhU4dQTgVTBxwPMBYb/zne8AN/fu3StWe4kh&#10;E/9XoU4FvDJMiEFcOEWJxBLaWAKzhGLkAEGu/Io/KZjQilK8AIEJppdS8Tk/lx0uR/wpsVDd3d13&#10;3XXX6wXCLseqknrI08YGR194/sTE1GIZhGlj01NxWI7NUhi/JFlAqGcK1mMyi4SjiXgynSLrXioW&#10;jfHsIcP8yQvhEdUFIGyiERKWqDGIfaYYu0ZuTnQp+Txqm43xRCyiBOGsRqd1i7t/l3lNu7atZTEV&#10;NZQ0JoHBibpXqBXOabPP4mdgpzKe2eBgdLRJ1g53oqSNSeiyQXJSkD6ct+61evoOy9imaW2a2+jq&#10;7ZpOliYgONJdU7gZKMsX6FLDSKsGMAgj9VJhv+dfQHz58JW9fKsrhgh/9HaMOukLTaMtEo3QyO3a&#10;c9PTpB6hs3Tv6EEjSLFvF413MvJc2jB45Y+Sta4MuTLe0hlBAIAJkpPRVX/8x39cXAj+7M/+7JFH&#10;HnFqxbe+5c3QWDwMPWQMD2lDOBJU3Wv2a91bqLM80YMkCGYBpbgSb9ZgQfKDtNVYEaGwjd+1n0ZJ&#10;x53e0Uq4Y886QyeNcF9tb+9fH575vK5PDV9/7fDHPprobomEDDLDZrCQWCGdtDkxM0UGWbSEI0Yo&#10;Qoc0w/6LvOa8wlYiHE8z/lZLs25pPB22m1MtiVg7uBIT48Uvxnt/oFZ5v89/6+/xha8wrsfCIRKD&#10;haPYCYtL+dLMQnkpV6+UkonYtp3b8R9ItjR5MUTKyahgQMv4J2NeCVvRsB62UNBlRmHUUCOnaZK7&#10;Ukb+hcrYUqUWSm3q7Lq2IdmOSD9ys+EoqTxROWCguPAVii7fptxs8LLC6UwknlbSzTUjGo41mBEr&#10;XF2IPLF0aHF+6f0TD37o3m+2DFZC73iz8ckfd665NhG1sF8wSn3n4cf/4jN//tB933zyiceffek4&#10;c9CGbNAxbOBU8CtTgyzppXkz3cCbIGEprgXHjh2DoEVgR1I8BtBCfqJWypCQuleoY8sOf/kfUmfO&#10;Rs8nZVmlQafDxZtvj23br5kRNAddbhK+iIXHlRoJdMJ8dGuuUD1+XHvpyTjUs6sVXDPhs4OKiWC9&#10;4fOaPsdvaK3NsdtvMw7sragkDuj3IuNrFH1+7cr4wsK6Dg1b93wx9PD9qZJSxldqzUxnlE5FUKrp&#10;M2J41aheverq9K13axklaMGDw6zte0FwgHI0ADRunIfK9z52JarF+EgsF/Zf2pCM+wJZBLUInhNg&#10;x29FY0i2AJhK0ww2OVJQTnC8f7vLm09TqlZF8GY4wuADFxUCOk1MTo6fORWuVdsiYUCDm0jVk2kv&#10;noSoxg6DwGw4ErXCagBKphI8cHKAjoxP0CUwvu/Zs0eKJyUXGB1cna9AmUQacbPMCpBtAL6rr75a&#10;AqHYxDtHQCrvkkcUdg03R9kJNvlW8ujKJr+SbGTcmEBYcfkVWdzAt1gqSjwEBL/yrdQtEJZSCQuL&#10;OwEHBI4HshKQH0rH5ieQhQ899BAIdf/+/eIEAvoUnCqqCGLr53hxihCDeFAzQqDKSkM2YQfF4YFr&#10;+RLAy86dcl0pgPCy8hPBsvKsuTSjEqUCwuJIgIPKD9KMuWZZlCsPbV551jujI/1HXnh8Ynqw6iLA&#10;hl55xXErLknclFY/XCwJLmtomMMIkHAvGgvFk+EIgbYRPJkYgZRVSJEFZFdzVUw/sbSOv2M7lbpd&#10;Zl9k/NWLTN9RKwan6pGNw0y66U16197Yzp5oq5WPIMJj6FXNKlSMuYXa6II3UXaqyarTaBkZi8HY&#10;BrbiC6mCQuHg1giwXm/lQ+HA/XhaStd7TH23pm/WtCS3hHSKTjw46rPuErFtKjpbZwzzNZuWt1dH&#10;r0nZQ9U1fPJBh5sqY58NmW5XT6W15bmZ2bG5+XgyRuh3S0u7RMzJ2ljGGRmgZMm33qq4IscHaDsY&#10;XRlV8HEny+7v/M7v0Kd+9Ed/VEyurA9BALfd/oZdu7exTDBCBO7ow0Ne7zkC3txrD4a6NrNsYkyh&#10;cSw/I9REfKePH6DNYV1kWjWTVEXQVFgW8K5T5Z2pukeOzM0//UT70NeaolOTu3aP7j1UzoSW5oq5&#10;xUpuqZJfqhRy1UK+VszXi3kkGFd/4bGaL5VzxcVyftyqz2bC5I1J1CtmLo8Jm0HyopcaOVX4VeX8&#10;VyV/p0pmcYxyvqCeTRoEzyzmyjOTs729Q45XT2VSjS3NmaZGMxTOkwcnV8Bde9XzV2s2Z8bg50fX&#10;Mg4roqFULC3V5wuOXtWbavXW0pJXyufIYZ4vVou5Wj6/2otF7aq3XMnNFauzhVylROqScKVUmanU&#10;+gvR/rPFyBNn3zD5xPamovP2txk//A7zwDU2qN+f6Bmuv/a1r7FGYk4EREKLQJFuyCbi2TAazEQB&#10;BSYzctAKmaFAscePH4eUZSphdt60aRPzqRwgUESmF0bVQtk+dcJ74jF7dNy3P60R7taUcfYdDqXS&#10;LiuNVDzGNKzOcQUHASYOzSjb1plTxnNHtFyx7lkVjVxLvv/2d7lkXySQz3bs0G99k75zJ9qr9GIL&#10;YkCFrWLLV8vRK7BVKvbIaO3pxw1EwZj//FwMfkmUa7JSg/FvgYnM2rLVOnC11tEMOOETGYotHNMA&#10;DsgevooQFnwG6AEDweQBpwLqQoAgfwY4VYAsm8wTglCliQUYK8CpwYgsFN1KOnYZEEOlKxMhVaKe&#10;DxRLdmlxcHxsbmS0NZHc2thoIV/MyjjdaCZTuIrYIdKt4DIbZbAAxKYTSR/CLgyNjtETYC5Bcsxh&#10;EjEjHUAIUYFibPQNbL58TnfFKQegdv311+NBIegTyAVI5RjBpgEqFdpV4Km8y47Qq7LJ+eW+AqaW&#10;kgh9KxBWSiUktFjh5YcB7wuFSSyRsLAsJzhVAGFXLg+EBefnjDiwsCxwDxw4IKF4QXiZgFcBmvxW&#10;3AP4RMjXYI4XPCpAdiXuD+CpuDqI/8BKOMsB/FbOL89XGcXqddxzcaVlGCKc6/UCYf3wYNqwgrCD&#10;Q71Hnn96cm6C5DnwPHCNarnP1yy3/MTVKqxDiYupZ+kTNmSk88EvnVXBC/JyqPBS/mTMpWqpOFYN&#10;vJgH+VNl9QHA8hOFiG2WqPyPjBuJekO727krsqXTag6XUa8EpJZNvaCZ2bI2na9PVZylRc+F6SXO&#10;MWZ4ZFdE3F+Nf6r3bMy4pmvcL/eCd+nmZQjrZbgtQ4tjWTFgybyqyjirch5iqPF9zFba8jae7vQh&#10;rE+v8gyQGiqbRsXSOm96Y+dNN55Zyp0aGWaubW5v3bv/QDxM3j6ZqtQmC282mTs3poJe/bNIT5QO&#10;Rc+SEYZP6M7f+MY3fuVXfoWvxK/98ccf/xf//BdZ/6swEM2uONWxkXDfWZMMG4f2a5u2qplFsVdK&#10;kFxJjPohI342yx+YjRIBXXnEJJ7BvFRXpL0F0l4aGHj23qMjzz1aKD86mso9k+k8UddOnXnm9Isj&#10;Z84Mnjs72HdmqPfccH/vSN+5YV69Z4f5c5XX2TMnz547N3h2frrPUe6wxcJ8aXRodjGH3/+qr8UV&#10;ny/Mc8y8ei1ml4gOUMGs2aWlbH5pPjczOTc1MTO3WABURBIxcljBDZA0fXxyek4FwapjL34RRjs7&#10;M8d5OacKqZ1dmJ9bmJ2dnyvNTOfKAxOVk6cWz5zArRbze9/p0wO9fePneocvfvWtcb9n+14cPDvV&#10;d4oqmjrdP/XS8Olj/X3HTs/NHj/bOVR5e3d9190HvQ9/pLznKs9QUS5YCXmHd4BzhSuF8l85pwfr&#10;qMvekVlGwEMASQOoIJ9I32TmgkcjoBxzIspITJfyrVx6WXsDt9qKc+pk/cnHatMzgCdW1qs35UzG&#10;6d5MU6+WC6VmfEdwzVDTk2ICr1DbrzBBLObNl17AkVfDKI+Bj3yi/qi2YtBcrmht9179DbdqO7ZL&#10;SqyI34n9AfiKjWPG1JTz/DP6sZdIgqYYFBVHisUE6Kb0bX1PXTW+GMRwtHS6O7fZgCPGMHHnUQO4&#10;MkC+mhAWzCQsLDCI1iOWaGnNQvgJ0hI+VZhFMZfLbCEoVjjF4BP5UDaODNorP5fAbQ6OYRMkZzX5&#10;dXAbwkSTSOTLJSalmZHJjqbGvZu6TFbAxWIskUy3YD+MV8Me9h+D/Hg+t5lOIRboLczO948MC4Sl&#10;9QPUuKKAPGCogEhuKnADAFfxLcs++E4gFxBW+oygWCmb9Dq55aAjBbNjAFWDg4MakB8KaJbqEoAb&#10;1EAA96Vvy1dyHo4HwgKseQowygJhBelKMQIELPMcnzB/o7rH0HPo0CF8YTmPCAsEfgJyOUHMssmD&#10;CNYhMtPL82VHnk7wuPkkALsy0MgJZRiSE0pJpJGwLxAWCvltb3vb68WRYBmG+Wv9gYHxF148l10i&#10;GqIjk9gcibbHYl3xeHci3h2PQw90xmId0ViXbjTh+RIOt4WsVk1v0HS0IZvCkXbLbDHNFt1o1LUm&#10;02oxzGbTaHa9jMmO2WyFWsPh9lCozbJa/W9T8XB7zOxIWZsbtK2d+rZd0V1dkfZIJQk1a5Jf017U&#10;tHlHn7G1WcNZGoMU1vAg0FKWlfH0KGYGX7ByowZmXYv5EDah62i67Na0LZqCsCHDhTCwNRPDEMGI&#10;jKokGCug3awr/ydVad+dGDYaxXI+fxxUWLmOHqeplzG03XTrnrvvtnp6ekfGzvX1QVdt3bJ9946d&#10;Pt5dLkEAXs/Pgldo8lrPZYPVoHR5GTQYmXl/+OGHESf6+Z//eXoZw9rv/d7vkc3kqkOHfUOkWlY5&#10;ujkzaZ4+QfSMdvMttc4e+EyGDh+7+g1bUedqDfYDtGE9YHkUBrHbWCVoVSTTyBpnzg3/5Teeu2/w&#10;RHZ6aMf07HZ3rmQtTuXHJs8Ulsgyv5RbJPl3TrnqLyqH/qVFwkxFrPnCLbe0OLOwmCtmDW8pEy6n&#10;cTWseIvzrCVLZXypLn4pJyvlZ1UqlotqR704rJBXsQG4ALEqXZxbHBsenxqfyS0Vo5lYIp0gGrhS&#10;r/qSihSrWLedMhEFq57f51wVIVCtcYCifGFjoc2jTsHRprLa+ISXnUU0DnHGbHapuAhdrO7vwpcS&#10;LV9tKy1MuHPa0mR+slieMMoL1ZHaQJ/31OTi8ELX7hvv+Jmbuz5wi9Wz39GNKFYlA2Jv2b4qczTM&#10;C5Mj7AMbc9Ar3wgQB5XCi9GwqUChOWSmkOmMuQbUQUt+97vf/f73v//2229nIhOOSTXZ8041voqD&#10;ask1x+g7pz/7tDc1jXnBt1CvtjU1hzo6tFTKSqfsrk2RhgwQSsbIjR6eLrUz4fcaPn1ae/DbSMNq&#10;ZZWClf7IKkKcowMTlj/S6dqmntoNN5h7diqJX0d1DeUJq5zer1DxufbcvPniCyZyZjb+dBCYirzw&#10;WUJfSwH4SguCsdHqViJTuOVG0k+G/LHHFy7wNwIFX73xR9+3bx8rRzJC0ZhgZEGBNDUGSlEhZocP&#10;sZsL+8gWYNAA4QnooaDCzMkmkYwr6bqVBIMarxVZ5cIWMhYB4VKJxGD/wGOPPNL/8JNv3L71R2+4&#10;zhzsmzx7JtG9uf3mN2rdm09FMMTCBRm4KZJJvTGdqeVzx54/+o3v3E8IOeM7sAksS7EpiQBEdigt&#10;m3Cr4kjAGPVXf/VXBEkw7Pz0T/80eFEmD96lawl9yyfcDlMIo6WgxgCuSR+TnwSm+YC9FngnrDPn&#10;CbqiIF1+KMCRmmTUEF9bapjSEpv12c9+Ft+GT33qU0RoUWYJ9qJuBS8KNyNIlOMB4v/n//l/Yq/5&#10;6Ec/CoLn7kCQom8VjAJSDPmhUKrB+kR2BEML7pc/5T3YBLKvXJPIgw7YXDmS0tJyIIdwbLr22mt/&#10;93d/Fw+NS+3jV/Q4apTH7kuwWN956Oif/fk9p8+R9SqViBDOSFpIAkj9VOgqVIYaw5cVn+MSPhRq&#10;JRUK01d9bxCktVJB2Li4ZPhOHRXELNR0oTblAu/HGavqdIxazIiYVSNWjzcU4nurHW9NHbw2vqVx&#10;1sLxO2IvIOxatk5Nh44O60cn7cF7PbR36l2GdmsqdqMZbi6WjarCNxvFrelag01AgdZs6DeFjHdp&#10;+m2a1+0QTOA5hjmjhfo174xdP267xzTtpGHOhhwhV2Qm4T3Y2ZjHqZKGqlHdHydJicQlw8Z8SG/4&#10;yI/t+OVPFdLp3/3zz/yX3//dpXL+J3/yp/6ff///tncvZwORTkd1B0vHjSnQq3wWGoyIwMg4I6Or&#10;bL/2a7+GLwG4BTPRl770JaT3fvu3f1v5IzvVkBVRaX9148iTxhc+b5cq1k9/cub6m/EXpaliKUKz&#10;gqlEDH+v8g2s9/QOYzkMLH50mpdkJsxrTz+hfeneh78x89nR/d9qTiVuPXnr3pm2mZBWSRWiOQCo&#10;uglZ0Cy3OD8UZo0kAGEzWmYotspxa7w9PNETc9NGQ70UD8XWwD7LijQydi5Df8UhwbV6TsgkCxg5&#10;6abRcfFV9axIY6K9vaWtvZnQBqAu0u6+OCa+l6uHyuMWiM1LjZVQgmrMIThMicXOeWMsUifKLcXy&#10;rpDTYnllT01xsRoZpFfbCAJadYs5ZVdrzzNMpfFQshOTLySf7zNORZ+MvCX9/k998jcOvnV3WKsn&#10;lR4Dq4coC1HldSob7AliMrAPwYS13od58fHUEe2ZgC2UH8luQOsNjsE3D5qDCQLIcdNNN2E+BekK&#10;6SPtP2BtVC9Wz5v0VNpiSfvG17z/+nv1Z54D0a3JwrZ36Du2azfdrL35bc5NN3nNjfiJgQKxfb3y&#10;e7qsM7haqaZ9/u9qf/yH9ulTcVK0qsgK5Rzqj3DCEy2jdqW7sHNP9pd/sfETH9PiiQru7BiilZnv&#10;VSQxv89N1eresRP2Zz4d+qvP1ov4wpKay8XJTtlPfNsOa4k6xCL+iE2x0G3vKP/mr3MLsVCE51hh&#10;btRVug2OJi/5Rs1UFxZYx4UUhxga03XXXUfbYt6lWoFWwskBsMS8HpCs/ClYVuCOtFQ2wW2BY6UA&#10;WcFJ4jQpQ3MAc5VFEh8R33GTU3FFPClxAH/m3ntvv/qan3vXu5IjQ4MPPUBuvk1XX9u8/+C5lqaS&#10;py16WpHBQrGw6Uou/9Jzzz74+KOgzA9/+MNvetObuBZQlavICflTeFAJGKdjABbpqGQE+MxnPoOY&#10;1L/4F/8C8CcOozI+BtCTg9lnXgHfCwoM4KD8KRCW+wrM/QFalYPlhFLfMi7KnBpAWOF9qUmANTt4&#10;BXzuc58DvP7cz/0cQFaybclTkIrlXapROG+BsMDWj3zkIwwEHI/vEXcn4FKuKNcSAMrn4hUgD0Wg&#10;qs9oKwgrd8eOcMMBFRSQygKdA34ooHWlKjgJSwJ8cyGSaUh/8Ad/gBvfZfX41/pHvikEo7xyDXjg&#10;/v4//uMHX3gBjqTJjMQ1QppdkqkgPKnWmsijwEcS7ihPnMW9iuF3VGVKDQjWV53bH5YUanWYrXwd&#10;WX6v/lLR0PyQyI66WQsDjstawo00Vcz9bvKuxu3Xpxs7JvCOrcT1rKYN2e6LS+bzi6ETS97ot4z8&#10;8WIZ0HpzNPqmWHyrU0tUq9G6Sy7YDakyXcvY9E6t0TCAsO/WtDdp7maSBgDcTSOvh2Y0fdR1zjj2&#10;c673jKb1KbTlN+1XDcWeZyh8GcKyac2EjTnTtX74Y1f9H/9K27/vocee/N3f+f++ee+93d2dv/5r&#10;v/6hH/1n9G5p/IHtkqYe7G9ILb0GJ6H8QRcWUPvlL3/5p37qpwAZDHT/7t/9u7//+79nuRhLKE8S&#10;103XWWeEjCNPa/d8uVqx9U98xLn6xhgPkvkF9ytcCQylfvaDB2HdXN2I1NGjYRmWr3tP3u9886vW&#10;Cy/cb971l/W3HWloe8N1Rz9285jletl6pqbbdEJ1E2reV+Op0EDqvzUgrOUlSGtWdheL2ZfMxRe7&#10;InZ3w+ZYqKNc+y6W+p6nqWijZRc0daHzhsR0itw3JXSwx4eH5+YWVNRGOF6tO9lqbvdu3NC2EEcO&#10;usXFjZGEwUDFba62OQh88aREj5JBRCXnUjNI/9KJGdurxvc0Nt2ZDHV79bxHoFso7mrFVc+zFhJz&#10;67Vipque1NsqhbajZ+JHHrIGsrXJnZ9r++jiG9/zsV9rvmNzWbdjuOLElGw+6+qUOKvIrMRELIEN&#10;wZz1yps6cy7g9Y//+I/vueceWiwXggtjXoDjAG8cPnwYmhYXAimA1L2q+fN6nTIHsX7A07LmOYtF&#10;996v6//tD91nnlOipIpSWG2zoiSSKN12q/nJfxF9y11uMlZ0akibJZTF4opsjpYvab//h+X//Fuw&#10;+4oTptOiHEGMsLhKqPv2/6lbN/RYYuHHP970qZ/T9uxXSaI5SPmROjaOa1ek+JWqc+Kk+xd/Gvrc&#10;X9gFxZkQhB9R2saK1FHZZrEVIWOj21ZLg37HO7Xf+DVtzz4Ve+ZDWAuJYl/y8FV05NCRFCUeEMs1&#10;CyNBotKeBCcJ7SrTcwB0xNzMAQJ6AlizzDWdB3yBoVmIyQAILlOJId9Nue7atTrdmkuxUBsdG8/N&#10;Tb3hxht+4aMf30qerCcezveeDaeS3QcPzR24vmJZS6HQkmXWQqFkKl0tlo4fPXrPt74OjMMfgP5A&#10;YQRYB52BcgaInA/pQphIuBC2OYD7P//n//zWW28FQwe8qaBSua8AkQskDf5ceZvyQwGs0v0CtjVA&#10;vfKVWlCer0MOk2UA8yvLAyw4AmGhhwXCIvVK/+fkfC5YPCiAnI1TARaZz8D9wHcgLPM3vvPgyGCR&#10;IONRQJfKSeQGeQ/WHgFglQckNLYcLK66gnEpraBnWb0Ez5SDZQHNkuDee+/Fs4oR6nUEYf2hg8dH&#10;74w++ODwH/zeE08+Zi8WWqxwl1I+9eI63npqKQko8OO6vLBK3Sg8Dd0YAQJ/AFqWqvb1CtTA5J/X&#10;p1wVflVcmL/Jh9RYxbDx1TeqHo7erZ6zX9Pvamy7Lm3tnkC2qhi3FvFrsOtHyt6RevhUTZ94OlS7&#10;v1jqd7QdRuTWUPhA2OvynEzFsWw1rrzyTddSPp/XoCCs/m5Nv1NztigWVj3gqmai8kgOhUHPedZ1&#10;H3e8kyGVWGFVCnaDnHOXGbdlJW1m9emwMYtg14c/cQ0D/IEDs7nCvd/82n/+3f/v5Mmzd950+6/+&#10;3/8eW2QQkCoV8vqCsLJkvQBDSHdmEf4bv/EbvH/gAx8QL6NCbToebl6cs6C3oinlZvfk4zBVxU+8&#10;P7Fzv0bi1XRSa8DPxaxoDhqhNvGwr7yRbOQZiJRkFMHjK5fT7nt8/gv/uFAcSl/V8fXML9xz6uDI&#10;rPuea5/76N0z2COytZRWqywb/YQilXcZV9fAdIYTdsKhYn1hfvKIM/tsd8zd2rI9Gd1UrLA4XG0T&#10;Zul811bDuD+Um1Z0YWZ6bGBgfno6GU91dW/1zPDY5MzI7MiBA/v27tmB/ggOAVEFYXUXnmGt3ACI&#10;0al89/5A4CozOicnwOv03DNjRHo3XbV5y3tS4Z56Oet6Fd2KWb714eJtraQHeUaUVGe0Xmg/dqrl&#10;wRcysyNux+7J+J2fXnp7Nr79X/6idvXBYkFPADrSDOP4MvqsmDAXr4a9gtMCi0nNxVxAtBaNFsyK&#10;yRfnPVgzJmvxNKN5y2widypPWSa75cWnq3JBQf1lC+4379H++Pft514IwWArt/xVt1AdvewDu62f&#10;/Fn9wx/Vujq4WeEwrxAN63iFiv47v+P81n/CihYhiBG0B3XJMkIg7PlWF5D/+m035X7x55PveLeB&#10;ooaCfkrCsKShQXolNgwGx0+6//PTxl/+hZvHEqKwt8IDKoEY7Iny6KipzMR2rK1Fe9v7tH/9M9qB&#10;w37jIn4BspmAJvV8YWrPkx4bfRcmqyICg2htmKTZoPHAdoBC+ROERKQ8HuZIY8gO8u+ywwYxgOwL&#10;DRTtN9knSyo78i2HsXE8v+UdmwJYWaQ04AuHJ0aHBofGRkancYOfmJqenCZrX7VcSWfMTTt2XXP9&#10;jd0NjS2uXZ+dWJyZQlE6vHUfNm8jFoNoBU8hCoBKCZJRcwtz+M9LUYMLcS325YpSTkK4KCT73Cx9&#10;QwRfcb4BuEtGWeFTJfJJdKaUr1JF6TyLXwQfcqRkoJVNshhcIP4sGFqolICKli4qk5MsEgJfW9Hq&#10;4leUlpoUX1ichGQyk9Ax8c0Vhw35k67OLWOjAY4jGMnxnAE6mZPzqyDQiiMFtgpxKAhb0CdlCDxA&#10;+FwcBtgRhwpZlgiHzT7HU5JgYRMsafhKQtYA4lyCOufJMlq9jkS1GEHw4/F0NM6MkdH8s8/OjI/G&#10;qpUWR9vqoirl4Myadry44yUdF+XihOM2qlnAYyJIwWTgCKvrDfi/GkaD52U0LYN3rKdnPDfleWl2&#10;1M+dFC91vJuBNnNc0jwmNIN9PkkjBhnRwinN7dCMtB7awdim4szx55m360OeNxw2pqPGUj1sjJnu&#10;OKYm20g5doPpNZgGHrGsczdkTPAVCagHPJ47TQMnkK2a1shSjqHKF9ViAGLRyQRaMLw55Q6rUnwF&#10;s8LK6WEtQ+36iukz38FPDNe0ipZRYtV84Oqum24osxhtTHdv2jQ41H/65KmJ4fFkY2bXrl2QOtLX&#10;ZLklM+LrZQvAxAV+sYwz//k//2dGsF/6pV/C6iojiWEkUYYY7cf8PnvuTOnES9rkRHhuPh9z47Nz&#10;ud6z47gyNzbpkShkBISfMnn9YNUDQbzQkNmJ8rfvNT//lfrxEzM3dI596i1nuj44cixePTPd0TXS&#10;tDufK5TsRVevFgtVp1rBOQfGU73wKCW6H5MSzq0SMXnBC/e7qmMXq0v5pSGtMp4Je4lQvEYsODIj&#10;ft6Bi1+2EsPDsYjAa6IxVUwm63jmKkKsxkeGyC2xA//O7duh/yZnpnIoPyID25TRsI1VK4qOwbqF&#10;7IinTnLxi5QBsAdcolYt120Vycb8UCwVcs7UXCFvW42J1Hak6iB8bbcMOKiXOHKVF2IGq95vOW7H&#10;ltz486fNbz0SOznYsH2T9dZ3jBy466ml7fl5/fartPbN5YqGXCzpxYjoN21Xuc/JjBA0DMb5jeoy&#10;dEBQBNEauJaBMfB2ZfX1rne9C5fFQHZAJkophmyURD6RYjCR+VlLcAhVovrnzmrPPOlMTGKHJxZ+&#10;jeasRvIY/vtNTbXtO/QuJe0DiK2gPHeF2n+l7oaef954GhICOG2U0FfzlFuMEgxRt7zsWSqlI3Cd&#10;+Xtpx7bK7r2RZMYfAxUTC3vyakHAl68WHJYmJ+vPPWO8eNSpyyiiEoYpwUPFx0CHKyNZXXNICFfd&#10;sc9rT48kkg14T+BcoMyShC/7YV2v3hJCRyQbbMdtYM5e2Z4E5VyAZsTuIC1MUI78yZMIFlKykJV3&#10;mUtWraOAbLjgeJiv63bvv37nnhZCvkr5uReODtx3vzk523zbLVvvuNXq2TJna6OWV2iKxaqOc2Lo&#10;iZEBIKy48Kox0XdslahGuZ1l866PGvmcSQ62EmFFwPqP/diPQRmCAgVuCvUo5RG2MthEyZU/pULY&#10;5MjgXQz9bOIbIAwrB0sVBZUm6FPQpISRwazgww4wFV9YssUyUYGt+UkQXxVUIFdUDJ9/XSI8/u2/&#10;/bcME8juwMJyMI6wFENQuCys5S7k7iQ0RAAu97JSVCF4iMHYIQ7EAlulQiiqjDJSveKYIbfMz0EU&#10;VCMGI1A1i2wiTlhwX6EhY52XVYp1GKsIBIw+9tjg5z/30smj+tmTpbnqPs1o1hxMP414uCmJcgxa&#10;ytNtjaFQxWmua6vrCF3WXYuE5gbuBPUbjNpd6cSHAb/1WrwMTBzSQi8V7Icq7pFoeCobt8e90DMV&#10;7Ui1TpLCq5KJd+iha6uOVS3hPO97zPuLD6CoEpteoWB3aYXylCIBP8Qp7RZLf6eu3ep6mxyEFtTD&#10;94cClT4hr+l9Fe9o1T2XcJ+ytUFdm6LwCOx7hKVoZeQV8JVadVvLjremG4QJDaXuxHf+00u+I0EW&#10;FP3eD1/zr37J27nbSyQAtE8cefyP/uCPv/QPX9m8vRsncrzbA1Eeaf+vF0eCoKgCvik8a2MxfdCd&#10;cRbE3R8X8xU3VUJa7fSZ0Gf/BB9BrVBWcxwtwAxr8ZB2y43Zn/nZ8C23qIyH2AVsLWdp6UtrCBt9&#10;VEFzk1qV/zQHeK3skIZWVSmhjNDcsPe1r5X+5p6lbG7krftHPnpD/urtufu3P/TXjTOn82+87cW7&#10;3jlqunWn0uC4VYbydZUs7EZqIbdkz+XmTmoLZzZFve6mtlgkje6gnEdBo/NQiSEuQoaQkAWHWkYH&#10;Gu/caNyp1GYnJ/teOlGqVeINiW27dmzetj1kxSZGp/p7B8emx/bt3713707iw/wBWalgKhX6NeKM&#10;JDRYjZbkm1WPGMOjSlTRXzg2tFSEhe3a9EMxvU2r5Q2yeIqgvdrOT4/+rvrAScdAyaFaDnfZmp0o&#10;QOw0OM1N2fCZliMTu7/61NazS+4NN5Y+9bbq3kNzz6T/+CvxQrXtZ/6Vdsv1Ja0eJ0CINTJ2PV/N&#10;5FXcmGUAr+TmgFjBtMiMBu0qbn6rbn6kAZ4M4tOF2xbYCHlB/IJty0bpZbFYNb72jfTv/Z77/FN5&#10;3cz4CGq1jcgFwJ6t7dye/7//Q/yjHzI5kK6h5JGXK1QFP/hWMnUGyLF11gItOSTZnX2jmm+OU4XG&#10;vZiLAE+Xl95+wBzEe7Hspv7o993/9OvlYj2lOGGVo3Xta4Y0WIQbrs7/0adTV19TctGl8sJczdJo&#10;t1xJjcK+B6o0jg17jCpJgW9OPN/PgG3qGvVK5NRp40/+R/Vv/9pcLJPeg7qtmKGEP+H49afsCrjY&#10;ldu6kj1bjJ27tDfe6H7g3UZXNzY9t65SNPAsqwYOLK/OppPwDRgk8A6sE4z4AcQU1BKE9QhgDdCM&#10;/Bl0tfOtZPkRBQDo4sLzwwDmBjscZhtuYzTRlkjhEKyV8i4c6j3fOvvgI6lE7MAPv6f59lsrbR3l&#10;RLIaMvV6zSyWK4aFJwDDveAwoSGFXxTAJ/MBm9CKIK3HHnsMr1MI2h/5kR+hd/GJGNbF5i7HCyMr&#10;cTnyW+pHxLYEngp4lYguoWYphvxEECooMFDUksIEZZDKFIYV/2MgLEcKhMXO8su//MvYXPgkwL4B&#10;yl+5VMXNiDgPWE9xJOBsPEfJbsDGXQh5zAhCIUUvdqVKV+BoG1C84jGiLFw+SJU7FWdZNg4TR2dK&#10;BewGs8oluCnxNqYakRhk2Y2fPhBWZHp/8Del+qoWiihGmU8/PXjfN/vGBqPDA5UX+xuz88mQucd2&#10;lXq8yoJVZwFN9Mwa27ohrKNHyMHlAGFZa8e02iGt/KZE7GOGSbKNptqCVu/V9OeL7qO29mw4NLkU&#10;rS9q0VN26MlKpc+ttxnam0KhG/Voi1mL1hzoWEYcZmFeCF5dVr6DGGYhT2819FtM/Z2adqsGhMVi&#10;p3I+qOFM0QVmWTNGbf1kXR+M1h62vX5P60MJSWULc8kpVvNIDrQGJl3LACpG4VU2It58CKtcwRgg&#10;TYtwroWQbn3o4wd/8sfqBw4Z2Gvw4asX/+Fvv/Cb/9d/6hvrJSccylN4t9OtguioH/wWuLKEMqqI&#10;JUdWm3QubEdf/OIX/82/+TccKbjWf7eqxOjnG77+JRwE5146aZHXjWZMne3cWf6xH0t85COxHeRZ&#10;41Tq4RE+e2UcCZjYYzROu4rXa81gCaJmYFurRs6erf3DN3MPPDKX1sfeenj+TQdDm9vS0fDxJzZ9&#10;L4RFVTmzgRBWKXksT/++d5Zy1oMtMMMO2lhlxIuiCRX4W8kXp0bGJkbG0INtbG3atKW7pbMtEkvY&#10;NXd8dHqwb2g6O71v/569e3cgMKC6HpLQgi3WoAcvC8L6ZJA/uZ5/01ToTL3G9MOM4kRCbiKO1nS1&#10;WIsff6jlvsFtk4stt1zr/tBd5k17saIcP2L86dejVwTCikg5kSQ0Zkn8GbTt1bukDwcxGfpiGn4M&#10;oj+i1g1iBkCZ0OmRz/+d9id/pr30Aquil8nTUVGy2462a+/ir/9f0Y/+s5TvML1shVBlIAmLwl3L&#10;VbvelAG1OiS2sgqfV1oSepHssOpzj6zPyqKpgJ6KYfJVu0t28n/8kfbb/295dlEpKkoEIs4kawxN&#10;RBCbt95U/d3/GrnmhiLreF1Xbu/+MLi8KeQqN7AahBXQFcCeSxwAg3PK8QFyo5WdPBH6739c+Zu/&#10;cgtVMm0YTlX1aURiVDYbqgJCXLGUxUhCyzTGkqHi+97rfepfprfsUN8jYcP3eMZeoGsbQL4AZ15i&#10;OS8+zCRdIY6k2OBwisUezT47iDQFGx8irA35j/wWZncSR2Ep5p0NbgBSk9UVGzsrt+ATjnn5jV99&#10;7wHtZBUIx+JaMqYlYnpLc2skNj0zx5ouFIs379sTO3Qg0dCUMSKJSDTW1owxh/KICAjFkzRjfCJl&#10;k02ygPIO0wwMxdtBYiRhCiU5mXiyi5Mu+6C9IFkrUJJfUQm47lNLaIVQM1SIvHNFzowzK5tkQBDv&#10;W4ma4mwC+8RlVqKpAudUeRhMt2z8CkcC3FsltQHvknPvguVBAGHZEUcCcDOxXyKqBRstXvni9iDZ&#10;Dbic7DOaQNPiLMv9UhhB7QKmBdxLSdgXNC8gPojDk19xvKhVcIxchR1+IqABhw18CahwHAl4v+xG&#10;+Vr+EH8eX/JVSWmOj09NTEw2Nad27+3UQslzp8ecehvuwWR9JLcGxj0kLhSqWn1br6+VP+XhSqsm&#10;PYAfatfVGCFUxGmHw0nilpx51x719FFTn7L0PEkT4l44pieqhjVjVxZVIgU3HIrSUQCZSJqpdFm+&#10;x5cItjLkifHmkl+KjdD1pKF36zrLjy34SyDkDpISvkKxecAgBP8oG+YuF80EVncFUyU+8NVz/TRd&#10;PiuxystRKrirvNQFVv2Jf9XzLmxKd7BEvgeKcPBQ+3XXmj2bsarQiFGFSCZThaXC0eNHgXo0Y9ZO&#10;9H2xQmygYfS1aZPBkpu1qCwm0c779Kc//RM/8ROMLfRZsS8p4kABXTsZr6YzoflZfWQwliuaGvmZ&#10;IvU73hr+2I8nD+xXAYdqNlKLEBVTcUU2BAX8RRWzWAhgASFj1vLVwXPhz3wu9+1HF+zq+Pve0PuR&#10;O+d3bol4oWShPj2VGjweK83VtmyZ2rEbewNDFaQhy6v13YDpmci+1b1ytTStleZSlpeJJ0JWVGIX&#10;VI2orGDLuoGqtSgPVY84y2g4UiuURvoGxgaGqvnipi093Vt6OjZ1WpEwLmUYU8tFMizkC+W8mmFa&#10;m/1hQTZhc1YfH1TpfQMazKKsT9Tzs/H0nUZqRI91pNIkmCWlMwrI4KwLZnb5tXpFIjbp/yxS0nmh&#10;UiJcSmnGzEzq+dOH7j/ePWc23nhY/9gPla65JmzFvUWnd7h6cihWcxLX3aL1dIE5MO4qiK1WM+us&#10;z/U2Hm5AhLrgaIQXE3vdWufhCS+zonCZSk9UlY8H5RpVS7Ge1uCA9s1vaC8e1XJ5v02vlXAVx311&#10;vN7W7Nx+u31gL7RoXUmTfteRxg9PWKZKV35+SbfoM2UqCccy+apcljHQAbvxEMUehnujb//EHQWv&#10;DHLeaESJmI8/oj37jFOuANBtXzu87pvjV9kQR4ZR2b1bf8fdRluHzkl0L0wTM/ClVi4FSpYbqKIQ&#10;JEqDhGcozvnCLbDkXNIt+QeBUII2IQ7hSjFd+QDUF8iO+5xFjlmyQSrhDaZMFhg+w6AsmH6kB48D&#10;NxzcfSrZ1KED+tveZiaS/tQDvaFcYhnm/ZN+b6uTjnDphVy9xgSXyHcXU7DBbwSVX/olzxO1a/4/&#10;OPMFR6g1E74VloEEcAF+KpPSrjq85Y470OE7+8TT/Q8+ji+MzcKXUVG5WahZSg1Jq20B4JO6C4C/&#10;cIeBnyg/F1gZoD3wK/v0PZArMJfcAbwDYcHxANYgaxeTimTq4kO+gn3kSCwmSDSzDOBDLiHiSqA9&#10;ThjgQqFsJd2A+CqsxLVBJQfkq9yc3E5wF+KTwCfClQr5Kl6w7IirrnjBihcEt8lhlBZwSWnxoAX7&#10;4reA6y0bPK7sQACD1CXbML8FFkP04tOMh7TSR/ThuBDPkitB/IaFrhZvCkq41hN5hY311fg5jciP&#10;4lBJ82p1tBj7YompN76p6R3v6GpvQwMDUR826HbajJ8+aIM2pTWihgq1GAf3oaMzrxlDjn2yVh/W&#10;tVwkbGPW5JKeGhfRn4vWtYYKAVbawUhsF3JsmPB17aTmjXlajgzsIV+PCdYU67KIsKx7E25Kfvbd&#10;3yvWwv9b2ccYdt0GzevUPQDuTl3foWs9rscnIAC/D659XYISVn2tXcyVda3EtfzEEioCRsUj+4hM&#10;+gKNmeSrtGQaP2Ij+AjRaOW0LzNlrrt6XuUfyKAkAwU79Dic+4ku+PM//3OEUxhP+Jz+K0Yh32OK&#10;55Fi/Nu6ufie9yVuvIl2qtjwaw8n3/LW5O59NNWqMD3g2DVCg17lW5LTMzZoZoV52VGmjJBX1l86&#10;Gv2fX5j/5kPTW5LD//Itkz98m5bqiE05EJ+jaYys5y3my6K2l1lIaYn+7OqvwdTmt09CMFWaZ19I&#10;BBSrbL1K6YVvVHbGaKyYXRo80zvc2+/V6ts2b9m9b29zawt4JEdSrFpNOXeRdFZxaecVMwTN+Bc7&#10;D4wus8yr/kzdgPyTV9nG1FEJhRabWL5Y1sRk80NHdt7z8KZRM3X7bdpPvE/bu99YMrRCrWrW9BB4&#10;7spsgiWCCev7zggqxZyvgHrewUFpNpmYqPxqhZzt70NgvzA5IQlP1hxoVMZulF6IHjLSYTMJN2OG&#10;Wc7zuBUgPk9P+kFjvhF1/bWjksGqdb1fLuX84A+QDqt9fw3jN2A6IuF6LEii1Xr45DHt1LFaqcRF&#10;I6iEKPPz2ioyrl2tufMV8rIVOQ1BmFElCeavx31VHOWwwvUIZkMnnLwlUv6ANJU6v4xxDzuxSgAh&#10;NXveO0IRIpDJVBLshVIpZfZnmFLJfhTLK5SJ75TBNYnM1Nw4d0a6FT+cC2YQn2/FwvpHSc9efnAC&#10;ZtZLFa/6sPyirLathT0DLCtI5eW3lQdf4j4QSGJnqTcMTzXD0pqbu264fstdt5dr1bP3PjTywCPV&#10;6XGNwEOlranG/ZVQ9eJbkVoL8J/MENK1AuxIU2baY4OaBe0xVcDOQrLCSUuWKYLAJKcXGy4+CFrx&#10;zoYbMZwuBCrx+KBGzgNJCQkE9mVmhb4VrwM2gdpyUcCfJNAKQsGEnV35jANEGBReRspg1bLSv5bP&#10;OSGFh2rlHXwpM6KICfCI2QGRc0fAUxA2G1CVDcDNO1gWJSx8GNje4m933nkn8d3gWnA5NcBJODO8&#10;L94X0ELsi52IdyBsENYm/sQrC7n+AeIK/IL1i0wTnlstladsZ7yltXL9dck3v7mrKbWoa2hgIBCr&#10;Bjt/0bQxm4gUCNhUz9WwCkZ40jOOOvZp25k09HLYchF/V0yRsjopDwanHq+WejTnQCy6NRHGft9f&#10;KQ1W6lndskPK04hD1CmVcjmL42Vvr0vfYbRSg/zy/anf+Z/4i22xZ/LPjXh2g2cT677TM/ZgtXa1&#10;TlfDrucTfgIXVnupMX+111rH+7USLBgEvqoTRGNRhk7X18T1R1XlpX3g0H6k5XAKon1ic0cWQ8wp&#10;G/OoXpOzMOZwHZH7ePTRR+mAyJL8/u//Pp7xjCQMLHRhOhfvUhw1SDJg1DKEah04pF19ndbStAAp&#10;c9MN2s03afFI0dbyKr2cP1lu3Mpr/XURSYa8EC7kVZWQqKAdfVb7wj36vQ8PHdjW/yO3n3n/jbNN&#10;mYZZp2OuGiLLWNTX+1tuaj5wC8a79V75PIZVJws25ern5+jx5xiQrPAF4tbl2c7M5FTvqTOTo2PU&#10;8+atW3fs3R1LJqnCUpUc0eclqJj4Lgf6rPcGvud4vzOoPkDOEzcUL6Sj5ajbMja/99sntj9+trNc&#10;1u56q/Ye/F931wp6fJ7wGtRESmETxvLKbAFYEThFtYt7zFqlMYkmxY6D8DZpJOwqcXEu6QARZ/DZ&#10;VkahXM4cm4BJIMc169c1HXn9cVXF4flJP6SzOFXUOGWggTVcLoPiLPAgWW/tqA6lnoTiiBVp4Lh1&#10;BY9xLWD0ZcBRwFLxmecBHpzx6ePO2VOs5PxFJkQ4Tj1rUciqxUc8LT42Xn3s8crgsEKQdGSEuYCz&#10;vJQZENoVL2EtZuio5Sw7mF7QSy6j0+Cro9Kne1UP479XJ8SZpR0zT9nWx8e16SlC65TRUCVnhMT3&#10;e6kfDKhGl+WahVhAZj7uaydQr0hkhHE58AVzVgTtrbfCv+/x/sTjecHqX5CWUIYCTy/ArHLGAESL&#10;R/xa21o4+GU+V0sNrlyDP+dZsbJBQcMKAwjffXf3LTfmp2dGvvntOvFnlRzLAxPdyvNIWsocbMGd&#10;rwS47AtSlLsWIAsUg3YFgwLIGNzAnfhIAPiYNgj8QiWAwCnYna9+9auEK6Eb9a1vfevrX/86O3yI&#10;OBdatuBaQC1mdLAsOA8EyYQEWSveFJwqUKsVOCvXlepdSdNKxUrZAveDoLYveJYCYTmSOxJACYrF&#10;T4B7YV86qthuuLogcohkwCvvIOygYBKbBQMBqUyZIV/hj8HuzKBEjwJkcWwg6I0PwQSoSXCbAAVx&#10;WhAvW3G0lT9lPriMVeD3bamv0gHKhW3Zn9sNW0Y8YnoO95PdsVV7z3v27NiVr3rPG2ZWJfKkwfkk&#10;0YZs/onUMADNIH5ONT28pFknNPdErTJUrxRM3cETFRFJX8SLgUOJ2XvFpJ3fpbn7zXADeQs9p7ds&#10;j9jevM6AoRwNffyorFcqlGC1F2v5NV5qdFJyO7AMsrr29/34AXU+zMF8ohCtF3GdhG1u86xdugWK&#10;3WJrTY4W8ZN7Ka5g1deaDgZrHE/nxGdNDZi+N4FfNkLwIc6UbXm5C/tBNKqd2xrxzj/0Qz9E88On&#10;/MiRI+yIaWJDHtZrcJLA74hrMWJAKn/oQx/6zd/8TVEgoUPRx2mowmYxaCzbQmk+ZirdqF1/s/3u&#10;d1t33qKyc+3ZqWaQkKaUENV0qrbLYJs26KaJKbdZoFGCvP3wQ9X//D/HHz9y5uq2cz/7vpk33ViL&#10;pMKzpTDcc4wnbLdWmT6XQaw/7vlluGwAfp4nDTCsqghHxfsKnFL2VmQ9yP0Yj4NEJsfHz6JuMTZO&#10;xMPu/fs2kyIpnShUSpV6jVHCDKnAQsV6gGUV7+Or0spgLaPCeei9IRX3vQOND5r8LuQmUuGGFDom&#10;jf2jbV87sumBc22R5ugH3ln65N3azh3hrGfmajCA5CKzS0uWe8Xav0xkgiUCCvZloRX4Cc9JbMLE&#10;XaA8SiyXeuk4UpLRmiAn8l8AjgxJP7smhEWiFP5Ps2qIDldqerFAZgFMVnCifpIrZR1Xk6//zNRk&#10;td6H5TsRqDsTuiBkxnjpLNK0kEqUrNVst1T3ci5lIFZXq5ONKztvLmVxCvJdsagMh9Tia16XTBrM&#10;2BMT6fvvyz37LLY/bK2QeigYKHzM+IpuDBJWyrAC4l9hXgnua2UPWsfdqeC5qF/nyrrr15XqkoVi&#10;6OTxypmTtVJReb5yxxxAcmiIZHGfld6pehMCvq5WsOcmZ9yRYXpDmoNtEvDBpF8km/PdReU6irj6&#10;oeav//qvC8gT2KGAtc/LrorrBQIG8OsCdHsB5F2+se8FwcFPAlbygl8xn9MIYbWV57MKdlbAQaUC&#10;T2IuD5dHxyoDA7gMJrtazc52REJYVK/E08E+U4JcSzCroD3xTIU3feGFFzCLA+ZAb4BOrOR8C4wD&#10;v4oBHb0CcpbAvGLLw6iHiyfoDUTLwURNsS/v/ImDKQezgeqAjzCUQElQHdcVz1GhQqneQKxAqFlJ&#10;IiA7vGOvh9PFlxfIiIut+AmIZ6q0TnmAwXPhivjCcnVQKXcB+cpdMMLKrwKgzA+5I+4LDMo798jl&#10;qHNwNjWgcjT6qFelbFxEwHsOvpkdCQITxwNYWHhlLsE5xUtYUDKF4YBApYET4oxItVD415GoFkOC&#10;GtdUJgJ7fGJscGA4YkW3bMYlvCueiEwvLAwMzRaLuNClVaYD1pRrjnrr8zHgmgpqMkKrcC4VBKXc&#10;5Dwnr7thp9alV7tD+YQ7ptUHPG9C13AKBOi6VYV263Gc9vRQTtNmbWfWV2dBYClh6WEwJJ6qKhKC&#10;tAmo0ID5LnrRllb7nABxhRFNJorNhrFHM7a4KIL5mbnVqG3gd0UJVc5rRW+YXt2KQmcRMex5eddd&#10;JIe5blYBseDO1a9rKAy62mv147ky/hUKOqhLmjXTKJKM3tLtHbs6b7xe7+gkbYljKy83NTOQGDdN&#10;alwdEwFdlab+5je/GScfGv/rZTUlLAC3QIeCdv34xz/+zne+k94nBhyGFPZB5ELWKgSmZjObZQuP&#10;nFpKJJ3uztD+3eahw9nWtrjin3hMNA3f1Vs3aCxK7/kKbDVU2TWrlLUeebT8V1+cPXFq8Nqt/R9/&#10;y/w114dDkXiuEi5VabBVk9WvnbDMuZHGoeMIctS3bJvGFxaxEHxhVfrKdQJZkxAeWotWrhSn3dIs&#10;zuWZeBLfcTytgsneCimvAEU1YXwZHhsfHSvlC4RNbN2+rX3zJiMRzTtVzKi48fkB6EpFAThRQakr&#10;u7RYyreoaItGMLGP1cRpwYe2q21iQaNBXqIvrNyvP6YESFzhhUpDLIqe1+mB9kdfTB8fjbd0xu5+&#10;h/ZD71jqTMcLmr6UUyHvYYYHlUkhl4s/f7bhivjCBrPVeYJgGeisjWIBTEBvP9YeiIRMmUseTmZt&#10;EIlaQvQNGfc/qGeXQIEqadWaUoJqcCtZcbOpIdbWqAhYNJITbTEes8JbUqek/DsPql4WVa/yIAW3&#10;MVn4/qa+Vc4vLXCyWkKxRonpmzo4e9l1tex6zz9pPv+sUanjDsalYSXx7mXBv/oGw8+6vOZYlZLV&#10;kCEHL2m6Io5NHKGfNwdcDBuqfNvVRODpNbv63Zj14F7We1MKINFfHByZME0QIeNTF4piNeeXjHu+&#10;kHv8YbToQGRARDVbgqR8h2PlQ+ATsdyN+DIrOYiQF2tKkilXj2dCmAcgf2DbEFBfiV6khJzgMop6&#10;QcWZZHgKMKu4hvAnO0EskUCo4GeB/frl+VdpuAKIV91WfrXynCxcSHkkiTN5TAwfTrWGR4ueTqab&#10;G8ILc8Wjx/ITU1ZPe3Lf3iKwUFdDvBRbCiloL7joSnTO52AvkCJJGkGcCCzT4kCBYFYgGhwk4BJ8&#10;JmqyQFhYVSCdoFI2QW+iKcvPJToqAH/AQXFyFT9XpiLOFkDGIBeXyBQIsxJAW9Atsy+IWXRhcUUV&#10;k6Icc8G6Sj7h6t/+9rchj4lf4WDgNQUQ0CwyAnIJET2QW6OiKBhIl2txa0Bw0egFd3LLkmYQvM6O&#10;vPM5987ESXsQjpZ3zinBYVSCwFxpmqBe+QmxdCT7fb2Ec6m24vcm5JdHh0fPnukLW9E9uw42N7UQ&#10;PBVNNM4t4JhYcaoYSNLKnXNN5YH1QVjlICAQlihon4n0C+KUCDJ2ytu12o5IKeONazUyu04qmVii&#10;ykNalaTymO1dBx+prGXNWu6AQyyX06BrzTEC8kL0BJup1ozghq8W/Re/fMi32ivkQ8+kYfYAYfVl&#10;COsDduXEqpSG1M9Uh/aIJamZUeWpZhQ9d9Z1Z3V9yTArOiOVWneucv5aCC5llRfWp9XLo5jX89M3&#10;k5hpFCyjbOrp625ovvNNWksrjCxaOyr/rBoGwWseDqM0ddowfZZ1HWYHydPxutjECUe6PD1Ohl+m&#10;SensDBr0L0l3Egx0uplzkWTwYJiMdNJtb3N2bg919jCGKzUXBZiUoU+gEM7BOM5egS0XqjulbOi+&#10;p/T/9oXSqeOjd+2e/vhduZ37DCeVKJQt8KCp4pPi+G1GQqWmWK4/MXwsVp6vb9k6s2N3Dg8e145c&#10;FoQl6hAxUQVhveJMynLTsWTYigGL1JTrVyz8K/XMsMmoRfwWYoRtLa0Mpy0d7Q4ixK5dcW0k6nyP&#10;QEXcRMKRqFJ6LKFiXqiVWlsxsjXhsbI8PtN/1sbZ64awK5DrMpr1EVgWceqXTrXf/+ymF4eiLQ3h&#10;D7/TesfdWnxzLDeF87PKQkLwqaOTjsox0ajRj/WlryCEvaDBvQxk4YFUym4xr2fnveGh3NjoYqVk&#10;RljlkFhGI+tc7dTZyLe+VVpawIxeDWvhtcwKPqwiLWeUIKvcTLn3ZHZ0rGDFkpn4jPKtgNvBAVqt&#10;RZbxyXq7hFCwPnpRAaoAs6lJp7935ttfN44dnZuZIoQhxpRIN1UYxAzXjPILT4Wfe8Yu1iBgwYRV&#10;ZENIlyO+tKtsKcJkWXSGC3mjsFgtLHnDfcVzx6vnTtRGBsyJYX1qrJZbhIBVohTlUtix8zJuBCju&#10;8kDhxLA2MpQfGpxazKJPGk3EVQQcwGqxoH3jy+WXjrMkjigPDhffX75CgIN537e6URsKT6s1nJ8N&#10;NzI7gX5EpaE5b0ScvrO1+RkjlxtPJJWIk6A+uWsp5+WVdmW9fVfPdb3P8lU6PrglQaLC+KpbdUwn&#10;XMg+8+jop/9y5NuPN1591U3/8p/Hr77G7disCHt/AQzB7gtZclNqXA/OIDUlZwZ+kQTrz/7sz8i2&#10;gOsneEu4DRhKgCz7gDNGNBCq+KdKvYMImWMY7HgAIssAeoOSFAjLYcA7qEpOItMMPwG8ciTnZ0dZ&#10;9M6z11IYuS85P7/iMBwSyGUCfv2FX/gFCsavLih/8LylSHg4/Ot//a8hiWFr0EmgwABobkQZxXxp&#10;SS4q+q8KhBgqly+oV5QW2LhNhm8OkNbPDu9yZsHB3BE8FjviDgEgoJCcnwsBVfEDBj1TSFGo4E4B&#10;xyQYw6ECt1pSuuN0+yq1kI097cpRlQS5ENvcOBB838FdQHTda/rWPbnf/e0Xj59MaKFuFULjonml&#10;nKDUXKgyAPo5Y7FOiLV/5bi0bFhcH7Rl6G3TsofNudviczeaA9vLTzZXH41o5/yM6sq7xl8bR5bC&#10;xpDljZv2Qwv2LB5S8eTuUHonY49TwZcsokfCeBn4jvZyg6rx+/+ppDbCEy17dPn7xLiYZYeEC24X&#10;OmKx8OGQtVf3NrkOjVDc6USuUaFt6Uw5J5wMlRv0bKM365b6ZyovzoTPFJKzDVV/Qve7rn9isbRS&#10;hjVsZ2rUkyIsRxIsgy4ALGCcoZLx0jKKlpfT7ZJnR9/7M+/9+I+kt/csGF4tGuFqphHC+c3wbJor&#10;LZyUdfjCEsKP6jOgdmNbyz+dba0awPsyVFcUWhWyBkdu9fTj5HNrmj2rfe1h7fP3Lc0vnbn7+jOf&#10;uD27swXP/cwC3AyOMfQbHGAiLNDMSCmZ8QYf3fHw3zTNnSneevuLb3/XOLqwNqJaTrW+RuJWPx5y&#10;lS2OOVk3S04ht3DMzR5tD1U2NfUko51OHWE4rA2EjlssgCoLSxP9Q5NDo4thG++pHdt3pDNpUhDU&#10;cB5QXBdzC0MiMBbaDgGQCJoGM1ML5872z2RnA11YWq4vquVzVGuE6hjmvGOn6vVYJI7uPgu/atRK&#10;Vwr6qfzxodyi2bqtq/v2qLvTqMWsSLnsTQPC7BKpjUK6GYlV9JRnldKhkZR7/SPfDj1wpmegntlz&#10;wL37tvrtN0Yy7do0urkLiGzpRgmQUHejoXSd/nzquP7Zb225IqJaMsGJDUQYMXZYWwbTKJSKUGZi&#10;Z7AjDWND5bFBvZzLLMyVR8f7Glv0m245eP1VWSPsLBVC995T/sx/Wzg1GFMUprXg2R1+oKnviqXi&#10;qnySD18DC95cHOUN1yuYocrmbc2792y5+cBCe5d24KpoVw/B07NAr4iesWth28hRgEAdUuKeJeV7&#10;wMIwqlBy4YCiIa9WMxiZiD7AjWBqwnjuSff4c/XHn26o1qZ374rc+ZZNO3dW4omxjs7a5s2pY8O7&#10;/uFzp7/29wvTMykCvDDC4y2Lh5avsLrKpptlao4bYnkODRWL4+YXQXclER5vbMgkkWEK10nPt3NX&#10;sqXN0Y1CJV/Dj2jfweZ0Y9V2lhR37YW7OrdwnNS5gAGwAfM1kCZkJUmLDhOM3jLaxJFQZmnRHh6c&#10;OnHuhr4zs1Njcx2d7m1vSV53SzidIXNT/uS5XX/+R6e/83UCyNrRuHXNnG4k3FpaV44Nq2wR5Q1c&#10;bm6IHLqmp6snupgfRE186/auq/cuxBJac6vZ2h5OJH14rPRxmUAVC0bFUjaBTCKGHSDd7zvkvg4g&#10;7HkOEvG+qjYzmvvGfU/8xeen5rKH33n3tXe/Q7/mjQQvaEpg3R/LfGqb5iwNJOAvA8gPAvu7v/u7&#10;z3zmM4A/IplopiK+KFpagRYVP6QFSD+U9s078BeEivsBgx10KW0CMAd/Sfug0YMjwXn8SnAtv4Wz&#10;5PwivCUPRiZ34VfEq4HjJbsBxPAXvvAFVC1/8Rd/ERQYEEjBT+RZBhBfICzELS6A0MkcJvkdZEQQ&#10;/wSJVwOtBn4OolEgR1IGCUETXw4+4XMwq3C3UgAuR/FAseh2AQi4a26Ew7hxiGoqEzcDbpACcAaE&#10;rIG2BIcBYV83urArbBlAcDwpYfJwhNizf+fiIu4/raPDxle+vPCVr0ycOosVsFWz25QtxUeH/lLE&#10;Nxgp9OVLc71iCEtDbnDndujj11kTNxj9h7wXNrtHGrxeJWbiK3D5+jBWMWRNhvVZyztZso/X7FEX&#10;ks3qQbo4ovJqG3XDCyuDqTxBhSD9AZ5/dUfpXi2XNCCNgLBa1XVhPJpNY1MotFXXuzwXhglTAPov&#10;8mMfvMqOrsXBj161I6RvjoRi9dxE7tiA+9JsaLQextdi+brLq0blgiCiLats4WUZLjl3EN2mahf8&#10;quSY6CymQW73ouFWdCd61Zuuu+2NelM6b+mkjCPTEcokyrWBo3yVIpzUMTKgEYstnrRA33cE/KcD&#10;NqQGappNE4Wvx3HBJp6QZVW5qmVzlb/5zOLTz8/io/Tmw3Pvu7PQ021WnESlXsAyyqJMeXpjaYyq&#10;tJuRUiLjDTymIOzsmcJtt79017vGlHBaOaNSaq2V2mANOZo4RgFCJOu5pbmXnPnnOyK1LS1bUnFa&#10;da3GgE+aw3AkOzs3eLYvOzOLVlz34V2M4el0RsHWeo3gLX8NBi6VDNGKcIiEoiEzOjPtQ9iFGaUL&#10;u28n0tsq3lJ5Zat8tFgNV61PRJuJGYNwBkA4bpHjYpFEpeicrT3fN1vWM3u3bH1L0txK/BJhWBVv&#10;wbBiYSMUrpJUxS2lw15jJDqzGDk1uutv73WscPOBg6m77tCu2ldDHbmM8H8diPsDBWGphAC5SoUI&#10;94GfOpMjlXwBhMXMMjFWGh2olPJxp24WilnWMzt3dV1zNZCoWq5ZZ0+Zzz2lzS8kidGvabNRPa5s&#10;0/4yg5Mrnks9K55WmAnND9szWf1UqjlPR0TZSEdrbZ2hA4cyPVvw5iTFID44yTo5jq2SjBuchEkT&#10;DotTwWLAJTGFscOkD7v0/PPPyxSJFC9pXLBDaZZTc8vjY7UTL9TPnbRds7tUmstknO3bExBcmUwF&#10;S2p7Rzpb9I4/Xz57wsrn4i5EB3m2DCZoRC3WiLRTeScEd9CmROFHBdkybOOiAD6s10qphL5pU6yp&#10;2bRC1ezCbEtb/NBV3YkUyd7mgMZdnT3XXXsTGkoCYQUFMVkDMBA5cR3cFx2KgDOAAgtGMp9zJsfn&#10;nz1hLszY5bzb1m4dvja6Z38knVZTycJi+MhjS0NnSTbZaOt5F5moUMy1E7qWXbWdmx5Od2gilaFm&#10;wxETySIG9camhn27C5GYl2kwmppD8YSvzKtIXUXoslHtrBmIHSfqBhC1Lu+vHzgIuxKlCQAVDMcN&#10;mzb5vqvayEDvl75+5O++nIhG3vKB96Tf91FtW6cdMTHFsrzFP4TVvS+2vvzwVlY0cypMKmTnn/7p&#10;n5LTgWyNgDMsdHwuQgHiA8qzF6dY9gF/rMwEDUjWK6pYFGGxyINfMcRzANgO6pQAf6GCMOvzQ2Ft&#10;8WwD/wmKlYBiHphY4dnnQzZgIlK1X/rSl2699VZY2ADCrqTZpR6C1QkQ9ld/9VeBsFCGgEs6G8UL&#10;LI/i8Er3oxiQymzcmqglcHcgV2FkQbdCIYNBQdt8gnevZNwV6CMlFDqWW+ZGcHIAtlJdksWXgyFi&#10;wQpU19GjR3HSIDD8t3/7t1832blWtA9YWCAsdweE3b1vZ3ahpHnxaCw2MKh95n8O//3nxxbmWPq3&#10;aailKFZS6YfQFxloGDpF1uCVQ1hch+LeQoc7tNsbvNEYuMU6sd94odU5F2NgZsUKz4DzK3qAVigf&#10;DuVDxkI48dXZqUeIYk2nrrnm4PY922PRhEvmpnBYabartAkq0NfnQdlVHk7Bf8LOCkOrwCO2IT1u&#10;GCnNTGsaqXTDjmuS49mvIYGwvjeBv9NUBlfWo0tafEaPLLn10FK2aTzbOD0WnsVYF/ZdWfinuC6f&#10;5l8r+Bf0oAqgUtKr94BSs00d/KqiyPzQYjB5FZlPlR0tnGlryRO5HAk5IaYc9PdCuDagdESD56I0&#10;SLokjfbuu+9mqRmM4xsC1P7pJGvVgKLB9Arpj5066ytmOC314jHtnm9n771vtEEfvHPX3IffVNy8&#10;W5uvpieLzZq5GHNWhbB9T+x8+G8aZ08Xb3vTS3e9c0xxagrCYiNf3ZrBILVqkdAuqpnhkp1fnD1q&#10;zz7XEaluadmajncReU2LIlO90s87cxZHKpas23ds79q9lV6gmAUUPX1jlGrsvsuk3zd8FjYcIXZn&#10;Zmq+91z/9MLs/v179iynNghWl0w7q5u4XQenBc6hlM6Uo08oCk1YLOZO1b8zMhszUjdu7rkjabUA&#10;ujyDZRkRP1bMNq26XooZC+0hu7jQ/fDp3Q+c3TRN1pGDlffd6l57QDei+nwpVAb+4QLEgPQDxMIK&#10;rFweXfwnRMeUfPXsMCD8/+y9BYAkx33v3zPTwzPLdHvMDNKdmBksWZKZnTiJE4de8l74n5e8FyY7&#10;TvKcxCHHsS2zZZAxBtlCi+Gk0+kY924ZhvH/qf7OlkZ7u/LtaY+kbbXmerurq6urC771/RFdVZJJ&#10;cS6VYDGXdoYHy6UC02Tc2MX78rE4+qCE28VAPlDIR/L5iD8Q9gdLxfIw6t6eYL6mTOlNVUZ3Fpe6&#10;no8/7AFYGhnhtWdsnEkXkpFopb0d645qqUhwBGxoIgT69YeMownpInIAv0NWzHcMHWzMy8zUTLLY&#10;z2jyxVs/63fHj6k5MdTI2jc8EB0ZjDaaKTEPIEOLgIaNg3WiW5rhz4dpblO52AKuxszLcfP+QITV&#10;kM83PGm79dChJ9gzFWgapFwZpX2IBF345ULWuAaIRdGyMONioRAmoFNnVxNUciaD5K2Ms+L169Z3&#10;d6MPVvNAzIOg2wAMrO1RVmWBiQ6YsfU167NoIe8bG831Z1PlQgyKAGYC/hXdehTFfZVIwNeXTfGl&#10;CKUeKlVzfAdj12haW2rS8pecGHFCsAYaG8EdQcjoxlaZDiLBcJZqDoXLBGiT7iGlMBLfoDFOlSU9&#10;MAYFsOmqIJ6JENa837i2rxlHvK1UJWKgCW7Gmqy6a/czH/nYvnt+uOGcNV1v/anoFVuK7Y20ymQh&#10;4OJCPcQAQBM2ILYGf+sqm8qChSWgA3yhWFipdbKp+cokH6Bmp0NYVZo4fwp6gg6lz0p6KcjSxMB2&#10;oE9QLAecB7yCblHLA0GKHuc8Anc20bQsSYWMyU0Z4vfgrrvuwgnAL/3SL0FkAivr+7+tB7tAASwS&#10;nYtfICwAFOCloFyyEqPAgFSQKwtf6RiAQeGJke9TABmrUUIAKykp22WXXcYlkrHi1HmR03I6q8/B&#10;jQz3CiRBvfE4kDq9gpyB6XR7+vkLL7yAKwMgLG3xrJvvgbBsfP0bbrhh+arl2bSJoRdvCOXLzne/&#10;O/Jv/7j/h/+dS+W7fP7mgJPAVaTph7B/TNrBUAltlhmBsKwZ/MMtzoFFlV2wsFeGtp1TfbSj8FzU&#10;NGWcdBtVXIAdnb+AxT20QaLhs0O9P4iG5lx62UU3XLVkzYqGRBOCylioFt3NMz4wTg2kHW7MBE00&#10;IrMZhTDvpBELYBZg/jQ+/ao4sDYeaY3agpF7aQnpcbEGDXvHbrYUJszl7uL+bx1MP5fuXNiSuNCt&#10;LM8edA/RU2JR858aj/S5efLkQ55xskk1GgLFczToPQuTFKwZDYSVW1ozMQHfjUuETDZfLo0Sld6b&#10;K9CaCKKUZlYT5gV5OzoOXZsFKhZdTELHL5A665rrmVVgPK0G6C6sMYzBR3D3nsqnvpi/80sHulsO&#10;33Fuz+3nZ7o6q8OOP1VkbY2oAGtbvLUDfKuEPEDNzmNhEw3V7Q8AYVEkSF06DmHLHoQ1wvzJtqlc&#10;INNKy6FIrpIe7XsSCDsnXFjgKRJUWQ2VK8NH4V939BEUoLkJz1lzFy4o+UwYGshX+pm34vLE0wbR&#10;GivHGoQdVyQYh7ArVnoBZk0DrQlIpoSw1WAObYNKEbUJVHKbaO3Z0sBI6vDTYw9lyovjzdd0d56H&#10;/k+lkDLRB3DzDKjLlMtRtzgnUc2MRP770Tk/eGbx0Uzi8uuc6y8sXbQh60bi/Xn/SMYY4MfoluEz&#10;DcJ6y2ZvJTB+wJTHtKKJj65qqFMPF3ocaiESAb0BPQMsfaEeIfAAZNk8UiBjERQKBsIRXBMg5MGf&#10;Jp8RjcGaeMgbMcxmluIBaD9Ws36W3uQGnDJgiYWLLw7ENGNKpYS+IKuIoBvGBss0LU8oqpLICly2&#10;y/yq5OK2VGCS0H6J6YYRl88l1CqPaPA7kXBgwAxxPjS7CdVlPLZiB8gCuyEA1ZAMhqI4Ry77RrmO&#10;YSUWiuDOydsz5439oEwIax5heLN8EK0cVG6AlSHjasvgWuP6KhTqGIHV5sGesMC4nK3i0j4J1id/&#10;vQ6DMAe8gllUYG0FmGKhZawIGPGxNTco0xcdcv0NAY6Zz0qjZRRpyhFfJR4KjITCEMe4QWCNyljN&#10;iyM5YYkl1xATNxIFA+bTGO+ofpcO5cmEg6kMRsgmIgMDueGV0Ykzwb3IsBYY1ShpRCKsGahwjo+f&#10;iA384R/+4Zk1FKot1qn61rqBF9jFCYbzURZp8Xgmn967Z2D/3nSp0trVEpyHeQc2JiY4G0uLkuFr&#10;ah7g6olMcoaqRF8TuQAwDmQJ/JJ5FoQlH5g/AWf4nGJBwIEasVqweh2/VgtWoQRU3bCbMJFASfKU&#10;+VRNxcf7hApzReYKbMaB5Tg1YtLIoI6AvDwaHEwaHv0iSfZSKwG9EesqFDfR0QF68lCZW1EMsCy5&#10;8VKASyAsVDGQgufC0oOMIZ4hmKVdICe4ZCXUToE5SYaAcsVc4EFyuSWUo3qQrgUH0hWud3xLkUDn&#10;UNRnkUeC+sYPrwx85+tQpa1thFpl+QjOSwfcTEtrk6+cOLj36JGhPKgOsyJ0sDxtAkhK9OWEz17K&#10;wtaynp4urAnVWi1E/emG6uhc/+hSd3Be5XBj+ajnDcapeP46PK7SCNkZ5wrl0mGA4rr1m1936/It&#10;5wUbGsPRxni0KZyMBhMxNx4NRCOBSDhI2EwUqRrioUQsnIhxzAEnXa7GIv5YJBCNB+JRnIr5YyF/&#10;xA2wlo4F3ZgbjBEQm19vj/oDUT+uCAIRXylUDjcn3UBk7IXC6J58jDa/timyJh6eE2vu7Gju6oi3&#10;t4WaGt1EzB8N47jIFw37IqFjd8dc5YkhZgEnHCIMKbsvjC9RPCy4yO2cMMpvQW4MsKMdFo+j7h2K&#10;x2ju8ViCSMdNjY2xKFHKYnQBTTysrPiUyAFp1Wfg4PbqLFKlnKkG8/5ggiXW/Q/4Pn7n0Sd+fLgl&#10;sPOdN2QuP7fYPa8yUIj0p5I4F4o56UomUGaxZMz8DSlp3MpBi5WC4erAgZa9z0TT/YUFJjrXKC4u&#10;ykXjkcDra5Psgi/H7h7LEyxVkbseDRT6WsL+lnhzOJDMZ1NHDhza9cILI0PDHV2dy9esau/uwlOn&#10;cWoGDjVcngFCQEI5lfQ0xtWvid0FtxtMp7KDA0OZLOZcTBEtChVfUxAz3iE8w4xjdiCNAfksLfEM&#10;5TojBZwv7hgs7RsptMQaVjc0rQmHmo1NOAUh0EnFXwz680m3FK0mjvTP/97zc3+wvaUciG1ZVbzt&#10;BnfVMl844eBJd9RjfDHpQaWTlQBAxERsovBuIFyhyvp6fU/uPD0eCahPS8F4S+iaR15JHemkbFJX&#10;00ZXj0QwRMZLhPGqgssNKMwQKWORRJTlMIdck+UnnlcQRYPS0BZ56e6P+dh9XIXzjgbcELJbsz52&#10;w24gh5lMCEgbCkcZPuBII5jnGY6mvhg6pmzWTJkK5lgnvTKbckYioZgZdILYHISIHuYC18xCnFcG&#10;DJhwCoxVEX8kxvjayhFY2pjlmwQ4TkFZJW7KOeluGhxsOtwqJrlhhlpv5yE41UgEqnEGR+rK9UcY&#10;nQlNiL4MxYhRMFOpYcpEcEdma8NyeLZTFgtqbERHVtLgcCjiUQyUMBSJoBoO9WdM3aCQcWgBbxoK&#10;kn+AwdZnfL0ajtoU24RvRFIHJEhOWv4AKhbGCQEMhJkTDdFqKsYfpGiEpw3zTQ0lSx0SXJWvigUY&#10;3wJAJ3t3MQ7T4h2m9K92hoyzFstSu8YulXHP5+Yj4eQFmxZcfdlgtbr7oQd2/vBHzr7DsarfxC02&#10;GomGf5el1It6COPvI15WzBDdTK4GQHLyHsCcp+C0HDA+QTeCCKlcwVAZ4Nf7EyArWgaJITLBr5CR&#10;4FdpkYqz5BK3APhk+K+4QbKO4il8OT6b9R6gPk/ZDFVWc1b64ndQi7R/q2Z4RxJTSDJkzkZ8Txl4&#10;R5CoYhBQALA1mgnnn38+In4UeQWyhchBvWwUD+IK/wZgYlSEKSSXeAseR6OnQgD0VI6wLPVA5orm&#10;AMz1FMiMN1ktnrRsnbBsOEPa0nSLQQUbps/vAis7W5wrr4jfeFNreyekS0+xMmSWkGZ45CsYAnC6&#10;mU+VHhmLQKox1GcARujJeGC+teFEa1J8o1wqyQSqregU+poSjfM757clW+EqEYTSxscCpTF/cdRX&#10;MLu/NBYop9xyKmA8HmQJkRREHa886hSGq9nhcmaknMmGChm3kAkU0k5hzMmNVfIp9nI+7Zg9hR/m&#10;anaokhkqpQeKYwMFFKhyQxm0UErIQ0M4Cywa9cdgQ8RpjlWbopWGcDXhliNOzq2kebq/mHUrk+4I&#10;Dlnxo6BdyuP2IVfKZYu5LAHlKvlsKZcp5DLFfM7E8FTUBbOQJ24Djuhxx2jEdFg6mBUgw6LnP1UT&#10;j1R01Dtm6rvM5vMTaiBgnAnFEJLd+7Dzsc+OffcHPV3xHf/j9t1vurjQ0hU/UvEh1I9Vsk6mmsr4&#10;sx636TlZsy7YIGXMce0xhnWtqWwb32qTe4Iz6ccDt004YHSj6yrQB12YWAZQ+YVsHvJ1x/btI6mx&#10;7sULVp6zobW7qwCzn8fvpodejVjCxBLx4KwJ32URrGCsh29lGqmf8cPxY6U4di/nEv5yWyTYHgj5&#10;M86RvuK+o8XRsWDz/PlvnbfwmobW7hJCYXx4mbAkwRJILRaqNLjho72tX7i/60uPdFVibTddF3rv&#10;2yPr1jnBmK8Pe/WMg+O8ULEQgPKbtov+k92eRffoKZrLrESUS+OSmZoIyOgVsHw1HdYoRyuonBEE&#10;GZdNmPDjL1ZeUVkrYO2Pw42gYfO8U/W7R/G5+ZKbr+CygD2IBmnZeCc1Ih7Xh29OBvPa0w13jhVr&#10;Tc2pJpWyY4jAg60lO/NSKl5LLmZh1EwULvOxSzjsdQgBjvcMCEpTeBY/ZcJwm9WR34SgxcNr2UkU&#10;KnEcZrFSMczHZHu+irA5XHQiJSdcNr5mje2VCY+FQYBRHh3fxM96Vgaep1rPuZVXXt4SD4kTpmBJ&#10;qHSSr8Exg6W3I3Aziy5/1UQ1g8P1FIxRkwiBQpFl8zasqYpOtIxqmRNlFVbAsJ5mN0X5vUDBxquj&#10;U8QyOeaUE0610SklFcOMjkH9M2AbbG0+iVFTVN16csFpu+k1r3Oym/Irz7+GYvGoZgQCxokwqhzO&#10;8vmd11w276JL4uX8vgd+3Pfjp5zBNONPJQgRX0Zh2ygJj6NYlUHQyn5IVZmkqxLlAyhBY9YXoxh4&#10;lGXlaoAbjaTJ831DPnL4ysYtIDzYTcT0Yn1gN+GBAIKkJxmUKgAXfAkgJnNu4UFy1Ar0tO5aX4y7&#10;44WKUWnV8y0urEeHKjmPIzGF5OmITSXQlyYDReVxAGsgLJfkG0GyXS3IhInFFgOv0fjBSwM0qqwy&#10;yVn0LbfDSpI/WVEV3A79DFOreLMSu8jjLPXJnxM6/ytvAKcsB9vtvcHLixJn/iUUSoKKxrr9xps7&#10;zr9obrKJbjpqZIdVXE8Y46rpe8ie8p1ovSUwWG0YN0NjmRZt3CCa8IIMushzTGM24wEK+ZhgYW9V&#10;yefy1VwRd4Is3fLVwkg5nS1XM+VKpoz6EhIvHzvogj+ZJPG7w5/8snNS+3AhP1zIsY+UcmOl/Fgx&#10;O5JPD+dSmUqOPQ2WLWdTpfRoMTVSSI3kx0ZL6d50X3/maCo3VCrgfYjq8FWCAeVmno4zJcxwwA24&#10;QUC8V65OuhO9sICOVRGJYSmdK2rHm3w5h+04Tj+K2UIphzac+SQGjphADzW0Yogyrx49p9pei6Ux&#10;a8qU9eQpazmzD8Ixh9uL86xvpu781J6927dfuOrgW27svfISFELQ0CoXimZVHvVnXacYwDNVZ9VM&#10;kKAAVL7MgT32nIHX1LWlJm2UpBkGx5NNOMBz1qT7OAllKDjaAzGw+3v79+7Z27P/AI1k0bKlC1ev&#10;iLU1Yz2Vp4dBPRmrzHFjW0/BBs1KIS3NHAKsL/mpTSnjMHb8+qQQ1tgZGSBdShUO9aZ3HUnljgyv&#10;Hhh5cyF/UdUhFkW0EihA0gK5HAiwZAw99NanDyz4xhOdT+4KtUQDN1/o3Hits3yzky04I6woc9j2&#10;OHF/Cbf9fhet8DOwBVJbltSwjIxwoUWHmt28Gc4DOAbaAL/AVQYZmrU4NqaYAPhRESZ8FCfDKBqU&#10;scLyNF6NCwxWtUauXVOABQTRrPALAe6CepCDU0+nkAAEmKuixykwbRbEBvqNT1gvlkQxL6Re5W31&#10;WNboVhnFJqFb4uCg8hHBNk+lAR774IqNdTnn+SXUVgZWHVUn450ZFVqUbz1DHTw2T7oHffChzDye&#10;C1YvOBcqFZUygRKYBYo+nKb5clUftg6Zstmz1XLQRDsA6qAnqxHPE0loLvNUaWtcnloIpINX/7X2&#10;Yt7ROHlVrAQ88bLg4+FGkcxUHIfeysGIts1LQaaUMDowrMoU5TdLR/lVNGxsDWebrMZdJ5r6l/0z&#10;P7XCvCQivdHemU70u7MAwpoJG8YUPUB4ZhoCCwEj3A26yxdtvPbaRd1dw/v2H37qOefoABooSC+Y&#10;0akuS8FaCKiPRlZgO0AebVRQEhzJxrgmAYf8qup2GW/JhgmIxkmFMeNeJRADCrYTuwkVBKMJCgRB&#10;ysgOCIiN15VXXnnLLbdcccUVsKRQsKJdpfkhCEtJRCAZ0dXLxji2MEv4m1u4Ua4P4Fa1piENB8BN&#10;oWrO81I6T2JFcJDzL+nHcJUcOAnI5k2lhqvzvBS6DbwFKJZ3FArn0dKmEIHNnya8eN0rSDv+rNjq&#10;hycVWA0GKFkrvwkcGKIjQxOsXhu//IpF8xc00ZvNuFFBLZPmJo8uM7MVfRgFFMGmaAzQ0EtMsU4p&#10;z5+aYlHlMlykwbAmkpbrZNCIYthkQY2bVGMVzaDqy4UY5IPsLqsw3FkihncibjWE9JYIOFWzggYM&#10;4m8aboohh0E3yLrQI32RlQaQ7hiJWwBylWGNkZE9Xy0V2CvFfKUIusxlq7lSsIhQ2BdiRYkUMObD&#10;GxAWtwiImVAK3GeKjpdnlpUsts3icrK9EkTBLVwOIAqFfAqWoExwy+4LMtRjo1VG5dcXIMq00Tvz&#10;BRjIWZ2yG+deeCEwLATQueY81Q58Wr7y57QEUjPz/V6rubCAqj76qPPZzziPPzi4bs6OX7j10HWX&#10;VquN8/qyTPEjLajmVVuz+AmKpBINw24DwiYzLRoUa4Cs2T1EK/Rozfv0h8G1SnPsLkLsmJ15m15i&#10;AKy3qsmmM4Slwd81kswli5egPxBuTIyhlomnADrKi7jKaISr2RhlQyPVr9mRjVPCNS5WlIimFCkQ&#10;vYhkJ9EjcCLRVDA8VqweGRh7oWdw35F+99CBDft23PLoY+mdu1Mj6Swq6CG6aQDZt3GXUBkYbf72&#10;M/O/81xrIuJ/03mV2y6odnVn+srDlUIOgBHmgUUnl8Hrbgg4h8voM2/TXKZaMiPquIxOs7CdjpWG&#10;la8x4WJQJZQRK1b5fGFEg8OEIDRqoLhewpDejMtlxi/YA2Aqg0ymym4W5d4ZKHSkWBh4el5bGQ6N&#10;0qkJ/sruISc9GG9u6KyqJJoZJ2wqnuWJ9AreLyOwAdjeVMEo5GmsVoCWOTIUiemlM8JzUK2vmsMM&#10;1ajMFL1YWuYab5CFVZ10Nz64DZg0jAWjPmDRwGFeyQBkvjIxEdijmO96OwYPJpIZayOGf4/8FTas&#10;CaDMikA2D3WMuN4CtRa9Q62xV5EuYmyESYdBmNQz7An0QsDJU4FQweye6SSahxlMkqYqP2kJSMb3&#10;4+OUfRjgpwr+sTLuw2tPU6Wpds0ILhxlGwnHotWOvzmfobqwx76AWR6Yl/d8Z1SxjsNRbKyybImT&#10;6cvuO1R95oX5Da3O0kXphBtl3s1nUBYhPSmNtQhVBZ/PJyLocjqFyRGeI2FJJVgXKynFVqsAKjMU&#10;UbbAO1CggmxxXoAP5AqeW7t2Ld43LrjgAvIBw4mmlb4BQFAieBAwKcGCUhLn1aAwhXGl2E7OQGpK&#10;hTSfZMSWhFXVWkSjgBlMPaVbdSQSkw9y/K9+9avYbFEGbKcoD7mBKbkKOCYHNsW2JTEneR2OlRX5&#10;SBcWTVkuySWCVAntIzgJbKWK5KqNTTgY1MtTVDBx0uKqeX3UiykVb405FGeOvxWexpS2b1MGSGgU&#10;JKQL29mG/1cz4HmK9d6Y5XPQpGjrcvK51Nane9JZVIWaGZYRExktbBOPu14Djr/o9DS6afRGysAS&#10;HBvNSGWsxRmd7xtaEuida3Rh+wMe00Be3hTqST2JaYgrrEi0zwmOtnV2XXR+lJB1fKEyAyDjHt8F&#10;wTrNXwMqmMHsmEoYbsmz/dduNukusQA3XmnMXOzJ88xuEKMXYMX48PRMuxguUSJzA6XGQGMi1Zp+&#10;ulA+WIo0BJrPbQwuDhajcAbGOJfUKP/wfK/50vzMuvLYHYeARjsAJGEwucHR7K5xTYTHbJ5lZE6M&#10;3PA52i1TVkMNxnbXaF7YqYi3QWkHe0S65Kwu7Mz3LDghTxpJ02YgyaO0CaE/eDT09U/03fWVHUf6&#10;Dl1z0c63XH5g/QKcvOPzzPhwMwxbFY+U+RAe3UPwYOh5luPcFiixBgrFWImVWKHAZIXdzO7m3c/E&#10;M0dLS+b3LVibzsQZ8d1EMZsLoSlGyK2JOyq0iEuO3YeSqWQ10lgKFfLZvoEDg/v3uiP5rkRb+zlL&#10;GruIWoKPT1gRiDojGDblY0nkKVoKPHmThrdUCkeMHi4d03jZiOAOejCT7R0by6azbeibGe7DTwLW&#10;g1mm/DAeRpMVdBbCBXyMYbuFyJU88WGUxhobr+8jh54vpn48svnerT/9/BM/vePxdfsPrb5vZyJT&#10;aFvc3OJvzQ7OSfkKqcgj+7bc9fXYrqPNc1eFbnlr6MobMi3t1Xwumh4Nw5uY4hjG0vMRLUjmKeCe&#10;Sbqwpojj+FXH9UDq2GapQcaI6L2BSqoYgLKSL+0paxmTIyN6Fq+HUZyx8sr0DAY/+9nq01v985b4&#10;E4mcUyBQjOcglsW4Q3RlA2CJ0EZAAfRKNYaLTdeqiMdN2kHqJwUV3v56bcRbrXgfoVYgSu+Rv94n&#10;UWq7R4slFuRQ+h548fqOAaN+LPqN7gSelGteQE1uTBmGsRxfEul1PdJ2XIfAfnhdG99EN3v0p1eq&#10;Ca9g042/i6loDf2ex246AYUxGq9e/uYfE/ncPLqKjhcTiVd08yFKpRC6Cmhre7a+xkbR+L0hgprJ&#10;ywujKzM04/6G8Z6BHwSOVLk2c3lyyxdf0K4cJjSY4x+4zlCPBMe+gHEu7a2AzKWaHMCwZf7H7999&#10;97ef+tq32pav3PSL7w+dtxGfazHqKEx0OXOH6dreHG6qFin/4ODnP//5f/7nf2aSe+tb34oCAJqd&#10;wFlMqYCA3CCv/tCK4D9xk9QyOA/MB70qq39AgNhTmWdxAIyTbwhhTVApeJFM2MiWRyjSlQLPgk3F&#10;5gpZ8kL8iYuAJ598EsgLICZbECHnLYwWfpWk3jS6QABVV/zIghplpAVk1DJRxSM9ebLxmjyFlyIN&#10;ygxkK5yKozgeh+E2ZZNVFtmSHlyr8kO+4qSNW+SZQdAc5QFAqmpMcJnnQlSDocHN+AXDrxYeCT70&#10;oQ+dLaEN6lsa7gjuuecevixeRXnx8WW3N2OMj2LZivPAfc6//vPer3x5MJftxDsBCqmMhhUfukT1&#10;AyItz1v4M4dNZ3PR8/INNVQPL/EdvMDdc2Xw6XPLD3aXnrXR7jV/2TXtkWTsx/7Q/nXnbPmFX+hc&#10;uxKRLUwEcVfDeEnwyH49vH4trlHDMpR2pqkfTURF617Oc2ycGI+vqcwZfz7uNDYebT306cNj9460&#10;zG3qeusc3+X+gfCgUffBq7m3mAYsG1Ec6BMltPFZrX5K0FpIz5LoXy1cv/WbCiPZiHV0YEdq5aA/&#10;8T1JO7z22mtBsdOp+9m0x1MDrGNco/gMrwRziqbczt2F/34w+NEP78qODq6cU7hhS//a+WlfqHGg&#10;3NJbHGgZn3tfmrdRX8Lmtoq9JJAMRigTipQwKXzmiY3f+/7S/oPVK9Y+cNOFz/nRhSkljamYO7kF&#10;9Isy0ZfmHygWwuUk6j47yzuPjj7aNHZ4hb9hQWJeckkbUJQyMXYxoglXSflp0pcHfjJLm/UVXQaD&#10;IH+wd2h034HDfaNDyxcvWjyvC9N3vDSBUAolFCuhPIDonvKOEbdiV4T6JXo0uYMRXybbM3p0/+CR&#10;9h/uvOXrL7y1d/BcFG6w9KmEMhes7H3npqc3rXrCbeoPHCpGns4079oT3LC68bqrAhde4DS2Ohn4&#10;rBQo1glNQbhSl2eYU63jaUw/MY1xgubh0Vr/1ujH4FDxjWWcu75c+c9/gYD1/dT7w3fc7iSixsrV&#10;OMb2/El5lB5Cf6NabELWnY4NRtKD4wbU1SCsJ1DjrOTtBp8gW0PqpuAdk3eX01H02jPBM+BQL1ZJ&#10;HTA2Lh6dyo5txf5Dkc45zpxFBCbAy26DiRBcl7T++CS9w1kDYY1bE7M8RpZqfs1aQWrVqaHKk09+&#10;5x/+fu8zW8+79bb1b3lzYOXyUmMy6Jjg18YbDwm9+zx7QAcY+ulPfxoIC1Z7//vfD94CXALL+JVp&#10;l5wbSzjOBoqV7aT0oowpn2fQJ5UD+RZgNASbisdlcqX/cF538Quxd9999339618H/0nESVaauaWT&#10;wIF0bni6zB7VAzWjiwmW1qlS8ggeRCZgYs5IeZcDcaIcC7sIIpMV2cIEv+Md78BzljCx6Fis7zHe&#10;YuPdVX5SCiKghLBu3TpUIMBzUo2w4JsDqo5HK4gu+YNiQd48FOfJYGKA7wc/+MFXK4SlIw8MOd/6&#10;ztiHPvjoE4/Cc64pFWPUqafVo/Xn+FaDsNOT8U0XwvYkokDYA0DYD3ygY83KItEl8fsSIMqhUdS2&#10;CvJ8dLU0SdsFDS2uVVO0yLIey1ru32rm1F4vUIg7TY1Hmw7e2TNyz1DjnOSct3X7Lg/0h/q11Kzp&#10;MRrpk4eGvWlEZaiX3KlVc8mKHVQ8dRCb0uJpzquFq6PVD4sqNmdoh48//vgshD0Zc0beQW6NG2RD&#10;JpSwYi6nnG892P8vX2z+xmd6W0KptfNKS+akuTZabCi4kZJvBNOUyTZMcsyqvIJtDZ7TgLAod5aQ&#10;GP2o7+rvPntu71Do2vnff/PCh+OpsXSgeSSEtaHxnXLsVuPDjrmQdBtGCv5t/vRTib2Zxp41Cefc&#10;UMtcX7sv5sWCYjGGCmFNzdVrolNE+cK6isbIFGJczBvN3fBAKnOw52hPIbt0Xtf8thYCGzIcRwMh&#10;Q08T1tmfYfUYwOQFx00+3H0ECm46XRp8oikyWjqcHHHiu6/41qM/969H3zhiDJj8oTzi28Jqp+dn&#10;ln/hluXfTAb3O0cCyb548sLznBsvrFx5zigKWn25+AjxopEbI5eeIrTqqxTCUuvjMnCcOSGdrtGH&#10;FSe19bmmD/218/lPm2//5rc7/+u3nPWrRx0nYUh0I4dnCKo51rQL3ZPRI14+z4ozgkasR3DKtMIM&#10;bwyHQylnaLAUDrntbcZo2CyTDE97Blon1dgSOs34bOIpSpRdYs9+6r9Gf/TthrUbndvekd+wNusv&#10;N02AsKegws8aRQKjOeEp08sYW9OhgbC40Y5H3Nzo4PbnC/sPdje3R5eucJINxgWf8T7vKTZ7oghm&#10;RTBvvpBHXo/3UwYylFOxc1KUAYFO5kVNjR5zZASiPEteY+U4VmSk/EkpQABsKEwnIE9KCBRMZJXU&#10;qDkDPuZxMJQwoFInRd8U6bzCzwIWYTHRZGVi5hHoA0B/gjgVxpZfLLR0izYucYYbuUU6AKQnmVwc&#10;6C4xxGQFncxkj20ZKWFhSWMxuryHgD5Jz43yWcsxYBT3W+gPAGF5HKWS4gH1wAFwFuTKxp88hcSy&#10;dQNGk0Y+vCgtigRnowyXxQYbzYDPNMHB8ovwDqPTkNPYFObrHtifHhzABCNGxGqPczXD04vraLkQ&#10;eAk1+5N7NCg44MuFnbFm3+g8//CiwNE51YPJSh9rmhdvrlupp0LBw77AaFf33PPOa+hqRx5qQq6g&#10;Q2C4eE9GKlnRuOa0zUQA8Vh2VkBQSmD1GNGeVJ4AmJAvGslERp9J5fZkQvFQfG3cWeDPBNCp8pQD&#10;a3YSxsDYW415A9/4pmMt0rSpy0hhTlftJd1ktaZUQp1RJ9VSSm/KRjukzVvzyp9c6bMpjrsGDNr0&#10;uCN0Pfy4cMpnnb6Bat9AqLMlvGpl64IlHW5LVzbS7SSbG5pDzY1z400d8eZj97Z4U3usuT3e0hpv&#10;aos3tscbWrgj2dKbX3Sgf14xH9nQduSSOamIL5wMt0Wi4a5IY0t0kr051tiMX/lj9nikJRJpyMfd&#10;0YZcsDm3rC2+omlOU7jF6MvgLM8N45GNHedI4RA+m+IxwsJPtidxwBRmasCPEjFDkuF4ErXAVLYA&#10;lJ/TOae7vT0WDMWD3N8QDcFZJALGY1NLKNQcdhtQzwomA8OV4YOjR/b58bTYurL9gjnBm/pGz9s+&#10;2NZX9BRkaLYVZ2HH8HXre85fPNaEg6G2JdF1G5ybr3LWrPZFkuWhrDOaN1ZIJtoyzNcUNJ1h884g&#10;p1rH3aB+QkLT0Ey/JpnRzzSiem+MTRdL9/wgfNddzsEjRn+Tc0uXOMvWotaCmjB16mmDSPZtrLZO&#10;G7tZIo6rHz+yhmNCbuHp+xoG7oU9/h98J71zmy/ZGGhtB8gU0aI1g9gZxsJKn9mgL79RCTLY1SM7&#10;mFJ273Lu/ITvri/7hsd8aza5q1bi7IzozcYZguaIU7OdNSwsvVef10xdLKC9mJlotJTRl8tlnGcf&#10;2/bx/9r73R8tWLtp1XvfE7jwvGorETdd9PKMrx9MU2jWRWy9/AMjQ5/97GdhYUF1BGhF8VTOp2AW&#10;peUpPpJNSFSmzXZm1azPJoJTf4LzQMAyaRJs5S5FtAJHoplH2C38Vd16661vfOMb5aKLZNzLgczI&#10;gMLf/e53v/nNbwKeSAaI5KQoVZG+dkYHYYvHhUOF7GS2Jk8cZgElKZJmcWZ0cVq8EX4G7r77biUj&#10;+AI2WKQhW4pHnnJQQHoF1wWbcgbgS7FBcpwX4Uq1gAlkpiZXspDTgGnQM+9IPmQCx0yAVggwuNtX&#10;MQtrVKr9hWI1tHu386//0vuf/3FwYLDdcTqNw22zAtVqWyOmZ71qjGKnsU2XhT2ciDwaiBzauGXL&#10;L/5i19qVJdxB4oKbaBSYAnjMK8/m1x7XY8F6/KoVtpqZ0KpGIskHLNa0wBFj2KS/pamv+eCnjgzf&#10;M9DYlUSRwH+F2x/sH397D6F65BaVIQebqoj6Mc4+y7KwZnQcV5iZMBrydFswHajMasl6Te6lEaJI&#10;cM0118wqEkyj5R1n0rxTDBuDlIhxSYTJR9ZJjzmHjzj4KDX6ztgY4lGDvuCpbeXyeFKfNGOs7z3i&#10;03x/Y6UIljNx5/w/2N7xxW/MObS3ePvmZ957xSEHf2pol1YzHtabZJtysjTjfrIUyD2SfmTvyAML&#10;grlzGhbEgl3GDxJzgoltiVE7Al0vfjL6NlMoEniKvIYuNriI2IqB4KEjfc/t2Nk/OLBp7ZrVyxab&#10;EjLw8u5oWED7ofKKkJj4BEZBMH04dWjn4O7DI0cj3Tet7Vq3vHVLNT3/4R3uF+4v3f1gdOeBOdFo&#10;at6i3B1Xp95/ef/Clj6HWFQ4jm2KpZONSdQT8e4BQGP6oiMWjat/vzuFYtKrlIU1lkkmLIsx4vI8&#10;VZkBlggJjz0Z/H8fdL78Nayo0rSiqBu7/Vbnl/+Xc+76SsRYw3BX0WNhjbNd6dWeto1yUwaamJMu&#10;oT3uJLO5wJ13Ve78fzgqTP70rwTf8O5Cwi2VC6hb04SMR84zZzNd01SdZ0RnnM0Zv7xUZyoNBev8&#10;00ecp54rtnQE3/8Lzi//ojO3c8RxGlV4O5Wc7Hc5e1jY8cWYGbO8FQ2/nvzHeE3B4DNZKI/tP7D3&#10;+e1j2czc7jm+9k5srww5BkWPXp6h701DxiU1kdYIbUDNXn755fCIUkiVgh1gEYgJvJMWgXxgMS8K&#10;ShrPwONOqeTumJQKZGBcJYcJKG82TspFgNxmgfkw1ULV1cZth0ZV1FnFUIAuggEF6VIqnBvcdttt&#10;yOI5kK9ZriqkLbeIcAWtcsDT8eQKpnz9619PgC4ijSlPMiSx3AjwdBKg5ov2KrCYkxRGigGYLhEe&#10;FmgL9AS8cl6/EjTzSxrY5QMHDoCV2eQIFixLVUC7QtCSm8J08SCOqRwy5DWlS3q2mHPVd7DjYWEN&#10;hGVyqhZbWvBfHd+18+ihg6MovDL9elnV7A08rsBbjE4+g0/Zr6fLwo4F3cOBYGrOvPnnn5/oaAdW&#10;SIc+5Pn8s6ssKY9aqrKefxVMNF3qGPrTAkQ7JL2IaH14PohE09Gxrani/ny0IZpcn/Qt9Kd9mClY&#10;stXroJ7+j1l0jm82E8u8alEnntVWTT35qgLUQ+r6xEopcMxrzrKwJ3HaYFWCiTWhrxhOYczxPIEX&#10;v4726vzFge65Tnt3ob0jNb+7tGh+cO48X+e8KuTYgkXH7sVFi8sLF1YWLvJ+2RdXFiyuzlt8sNz6&#10;5M7GwWF31cbKxmua/YvmOB0LfK0tvoXLfPPmH7s7cxc4c+cfu6fmtYbmLvR3NI+6oyP5nkTI3946&#10;L9wIOxx3YnEHS4NYDH6iFI44yYS/sYmojJw5dvclE06MSxEnYXS/q4nk0Xxh7yDL+mwnARcXLvDF&#10;Y+VoyEkk8rFoKZkoxVqJYeNrbSi1uDvyvY/3Hz4SiEUXbty4+k0LOy4ONKzztYSbV412LkxXCsHC&#10;SOequaO331h4y23FZasJ+dfqNM5Lt3f0J2NtxUAFmR8hUDFJBnCXMNIkcB4i6Slcxb1KWVjT8b2p&#10;3vuXighiJz/YX/j4vwW/9ZXREUJsh3CJgx5KeKQ/xbB3zjn5eMzzo+15E/Y6ghHcnzYI6xUcnRkU&#10;egksapZ+Tnjfbt+dnyt+/26351C4vcNZvtrX1ooPGIRmwMTpmf+exJ6uuvP+9xYPvAkzXwgcxSr1&#10;wQer//HRwR8/HKlG3GxhLDVYam0OrVgdCZqojjWqQnTelIvMGSr6aVybTO8NPB3o2kRo6BdjLuq5&#10;jsOtJAvr1o7IOZsXXHNVuSm67fEH9/3oe+kDPU4qZ/w2eLRtzUOH8YRdq1P+EQyV/RYydEnqJYiX&#10;x1bwGWeAjBzwK5k74MxGQJDVv/xwWTpWia1Yn8zlpQvcIEAsHwh6f+heebYS1SpFBeuZ1VJNmp41&#10;kYswk88g8uEMmXDGSlpJQG5S5AVP86d4WduYJHjljIJ4ERgW0y42VCxgbdFnRfMBKgtITQBbUKmJ&#10;rex5ZgCzKni0gj4oHgRvCm5WPDO9Rb2AeHqf+cxPbaR/tD4cXlXWr3duva19zdpCtfKCN7Vor/GO&#10;td5/kt/IaNWPQ08qXj4xcBrn/ZiNtqEDe4Y0EtnXEo/rxkgiL7MtbfaMTa/zEkog4WBR7rU685Im&#10;oLy3KbFQqbQI7Bl7MOERVkVHt9c/vb4M9Vct6lWzV8lrBXspFD7JX+A1lr0hk7xp1iALf8YfKjj4&#10;Jo2xslMzCAVDjSZokYtDikrShPecdHcxjKpiHoVDN+PTjR0HcLiHjfpC+NLkfNiHJnfE8UecQBS3&#10;qUYhZ/JdHg+O2eNJhzCtULvMFPjFwJ9MOAyNigs29HiRr3mNl0KYuAeGMpYvjGN23FVhUI6nuLLn&#10;loQxGKU0mBHPZYFngG38Knnu4rHkgmur5INuGd+tB4Z27urdCTfd0bll/aq3LW1d70TiZZxiZXri&#10;wcElq6qrN/hXzi8umOu/cF1l1dwxp5AuIiHzV/EFP6eYdLJFop0GAAxh1DWKnnNoGO5pLohfFW1T&#10;+NXTLkJG5aAU3d+LJp+zcmPpskv9izqdJd2Bq64xf+YK1YG+rCeMNCIwbzQunzbwWqt83K3UUKDn&#10;JCzSf8S593uDD94bThfDOaf0yAOVH36rOjTgpa6eHpuzl28m4wQBKwHjh5clxN7d+W/d7XvyCVyS&#10;488MvySlrU+XvvG1HMSgTIkEV042eFWxzxoI662lvDlSEIHNC1xm1OgJG8u4Mnde1yUXLjh3bS4/&#10;+tyDP+rbd9AZGkVmZJxHeuOtx9O8OAQA7OQ0AAwqbU6FG5CXVikGKHgV0E0x0ORdS2qmHGhTGg6A&#10;s/CRUKFQpyA8slJuMvkCtgqbKsqX3BeAIHkhCfEFMZmJOcklXA0gwYcilR2VJmxBWMFfebbiQGoP&#10;sK1KrACwylDAms26zeKVBaM54C0osxwOoMmAkwFuxOEXxxCubBxQGBKTEigPH4znASIdwASrlkRL&#10;i42WWy7F9HoVQ1jjutCIhcBmQ21txdfdOvfSy+Y0YKYxDl7r29ipmEEUKdzjOAX+wKq0LtrDpJti&#10;UkihWRtfX5Z59fhVWdnfegwqyFjDwB7iNQEVvA0YKcVXgw+0eTSsoGftTO10jZKdAHktCLZPt6XS&#10;JVulltOtL6TKpjT1hO6p+BCvjWdkyma1DLQ0Ilq4gwDRJ33RlBOr5HzArpAxbsrhu9u4lSygLzsF&#10;gjXOL70d55dlxgvje5I/ywCUTAGv9GFcDZWIiEhA8FI2ky/miqXU5HtxrDjZ7g6kndGsky9Ui3AE&#10;Y6nUcC6TQuKPpwJ2t5g3v1iolEs+zPzHRv257KR7NZ/xFXN+3gl1tUzayWUjOHgpl8LE8UCFAFXg&#10;bMaXzTjZnMueybiljJsfGj30/O7nHh7tPTC/qWtt9+ZF8U1O2j9W7Cv6Dvmzw84wQ33IbQokYyPl&#10;eCDRiE8mQoB4aki5Iaf3oP9wuuQWjMf+QimQL+SqhUzcLcRD+J97bbSySd7SM9s3VCBqyGMjhU0X&#10;O2/+6fgb3+msXxPduDb2pnc5b3lfYsOFvtRo3qix1OpJnAKN8PTVmy+D7zgT7sC43cBwwjm03/nh&#10;d/fv3AqpDjPrbn129EffSe3ZaVRapiuyOwWNAf7YIBPzJK0SnXTK2bXj0BOPoFXQhPI3ii3BeHPI&#10;bdy7K/DEY8bRhx2l6wm4k1fUMxDCWjbrJQcEnzaOrYm468Wdq+1mJI3E8k6c9WsiWVq9uvt1t27a&#10;sMX36LOlT3/EeeFJ6PtUKIZzP3wSmZBD+MzEpjOfhQZlFvYcZ6IhQGiAuIyf2ABnIlylCcCf2sRo&#10;itq0Xrd0C8mQpKN4hycmQB5/kkwxf/lyOuZA/KvVTJDLAs4LZWpKlq8D6TPQFJi/maElHhU0tPQt&#10;2JGromBFuyo4AgdCz3oXMcTcJUsvMKsKb0OR8eKgUjwzoBaMPy90GFBmVTguAjFs2bIFRVuu4n1W&#10;5KvyEYQV1ueJIpilvwv4EE98Vmx2YUDfo6KEe6SmLJ0Kq3ypNaXrHyQkQAV5kK8JL//t7c6737rk&#10;La9vdapHHOMd2iPXjX89CMgScb1O9saXNU6sqlVgqNZIrEKETVmBIFLXhprK/v37UQvRMSoirFik&#10;6IzGCKBWxzqpRRQb53XAikgONyTNN80VF64mtD3K3IjJaIFGWletmAB6gNWyx/N6devprHt6qx7G&#10;rQFlVa/gqU6qqdev4K16gOpQYJf0FgprKSiwy6ZjJePeelu0k/0VXjv5x2BYNZ8Z8wIHz3+mq2PM&#10;CV3qjwYdRrQgjqLCcKuEInqZsHXGUZKCKXsatPoTPhRsl3dC2WqYUQT862ncYjsZLJcm3yvl4GQ7&#10;QTyxscy4RkYRN4Irt4ArMB5kYJDna9N4pEcXwmuhJrC7VIAm7m7JHygFiElEBCbPMRNRNhziRAJC&#10;i3jE8rcY5cUQrX7EsMmR7lF/ZXtm76Njzx8KuQ2Lbly2/D1zG84LoVxTGWwuBELFaMWEGQlEhirB&#10;vsJYtRgrEvIODUmoal4Ql32+MqqciSG3mjdeQg3lG0ui/TBaDY3m0ImtsHiebOdN/AT2Me9jYpqC&#10;L4y9nUFvaNGaPmg2D8h5JiWnCNJpCNWgKjMMunl9Z1FvVRodWABUO6gVnfnauJjmu+H/fdXG4O3X&#10;pN5wc3DjOU5ze7BtTmXLxcW33F5943XpDec1BqMFfFh7irBMr3yymlXraemkORMn1iVIBnFkQpXI&#10;gZ3OXV90Hnh4eZze4s/4IjhLCz30ZOMX73L27OMTnpYyvtxDjdK4p+FQqmS1Ehgddoq58KWX5H72&#10;l5wrLnbWLwhefZnzrp/pv/HGdCTnjAxhjmEkNSbGQy1YGKO6R4yfnO3Mq7NpvqcHKzSOOm5T47x1&#10;6xZv3tKwdPmTjzy668GHnQOHGrEgRR8faVIsSVBjTx5vvGwZWZDiCHoRCOWpB+AokMomXVghVECb&#10;8J+YWimAyl0A4FVaoSSQbN06rTQjvRfSVl5XrSbAOD/1otaIfWklY9P8bWfrY2vl2AleI4Whp+s2&#10;XkHogVejwIj7KS3FtlG7LI3Kq8lBAa8G5yqFXW3cIm0KqViwkVhQWID7eAo8zQ97ipJrYUD5td4w&#10;rcgjuaUWok/Gr/1kpRJjIlMW84CJFBWNOavWOTe9fsvSlcFwbMgXGDZq76UsHxDPFrmSoaxO6uZh&#10;StOWeQoIsFgogjWzuazCZ7CBSmH08RTBBrMOYIV2tZ4lpAAt9Wixs6LhScxdovbtJmhrdaY9VYOa&#10;7N5DkIb99awhje8Oq7qAHoOUGawSghCnmqt4UzV1QVJTfg8x86eQqNXitRytPRCorc+5nog9qTU/&#10;m/nJqAHTEGo+Z7wwPp4TGu//ySHmVOdrw+2L2G1chczkOdk+jZcx0jwMhQkY5wTHvNh1yYDbhY1t&#10;utSzu+/pF/buHRtKLu644twVN85rX0rYPMNJj5dfLkJfbjdR5wKYZRKdDr3JcskoFFTdUDmI3LaE&#10;2sKkuwdN67KtBT44zfM7X0FCQmpXOmbiWbzByotB4M1W6rPW9lTd2YqhdaBBQOtVwxs1M/ngeUXz&#10;OQRKMBoJNrUYr+d2uLCf9DQKZPQBjLKKj5CW4JFModK3/lz3osucZSt9K1dFN18QW7UhjQP3I4ey&#10;KKCcadu4GoYJNsb8wpjd2OysXjf3De92b3u7c9E1ztJ1zsYLM7e9PfLmn4pd83qUzGMe5fziZrrv&#10;S70fzuw7nuYm/spfpkzEMz+2oMVMIUPvduYv6Lzo4pYLLySw+u4HHh7+4QNOT4+vgHAKFY4AYTI9&#10;Q2vWB4YbF0wJhgxJKXMuq1pglQQUhBb0Jl5Wm1xQaZN7LLAdKQXmhIblnEt4tP6AV9aEbTvwBJ7P&#10;gt16GauFp/W9sf5YowD3itO1z7WhZSkepcXSCxQLnwrJqrBh0v0VHiWxALf0KCyIVxAHed2Smq9q&#10;AyxLGtLrpVQe+3av/OOemhz0LfhVsDQqSuw4w6WoR6ExFSbgxI2bAcJigRVLaewIognnnPNCV1/b&#10;3txytFreGwjiscEEazXBZNATOsmbqXNviKeEaJGkM2mEpqMjBr8KkkpNxfottqyzl9443+CXZEos&#10;aMu9FtHKnZwyESOrzdNA4IY0VSMGJZc3yThjrnq/xs3yWArlFDKUuoIysVBYOFWI1pKsgr/Wk50K&#10;qZP6EPU6D7pXW31WJ7nWZ7M/WTWgQcRzPFRTsR5XLa/RtiJvf+JeG3pNMY14oOaKaWpXPwrKdexe&#10;u90rkfTRvDc3erFVE5BrpExseh/ebxpHy9l9I9ue79uZKsXmtl+5ceFb5rRe4JYTpYIXfsmE+IP6&#10;RdpmFG+NTNmIExHW4JChpubrhQE09LA5Ewn5QvAuuHjOB0KoHOd8kZITrZiIqZPtnvN/Y4BvDrwH&#10;eSFJT5s0TLBVOmySKGpWUi/WJY26dh7UCMyfsp8W82LnFB3UI1TCuRKMKJPKZdKMbx5ZAGftTeUW&#10;/tZPTCeryb5svibMqnlPk4i3CccGN26p/vTPh1//Vmf9Rv+6Nb473uz81M/FL7402pTwmdDfZ9o2&#10;zoL7cLRvrHKdRKOzZIWzZq27erXT0Y4hUioZzy9fnli7JrRsJe5M0ST0PoWBruoqHJ5EnHkSsz41&#10;38JY+6F6hdylWhxBVMESYNnyjisun79i9cCufTu+8U3nmaf92TTsdrFcxSWgV7ks+yzaM9EyJWq3&#10;HgkAspKSaxMXK5JSm3RhhflEu0r0rCmZR3BG572Ga0ScHIhPmtDBtGQ8VuhpqSk7wU+oT4tfLeQV&#10;fq3PTZfYKIkCMcgACwAqXwcoP0hnAKqV95KOhF5W2ggiXOvJ1/pLUq4Qf2lBdv3wcWrawCt5isgA&#10;lV/qHKA3BO44EcONAwe4KbA+GXbu3Ll79559+47s24unhv379x3YvXvHwYO9xXL24gsb589DkWBf&#10;uYhXKaKrlrK5cihIdO9TsdHqwIXG69kw6LUWvlivJgmDVmt2caW5RMgV2lVO5TiwmrLCrMK+FsUq&#10;vQCutA4U84KnAETTKYN9x0ZJYApAArvJHZsy1+26V0oLFtpapQXBVp4O8BWdzK/IYxG0wrK2a9RT&#10;uVYQeXa1w1PRSs6KZxjfMbXJz3MJ6gFQ439rKvp08vNK7t0JDPJUso13JgtDjzmYOntvzrCR3WsH&#10;mGUXUfcthwOhBGLA4Xzfnv7d24/uLrrzFiy6asOq25sa1jpjTml0uFLK8miyUAlMQAWLlL3Xq8Xq&#10;AbOrxHpYIVki2lEBUJND962MZCNbrRQwaxsH0i89MJDf3K6I2DL/4IlTY/aT3BiYaDTxCctqgmOY&#10;ktYZx+qnlr4hMWOUuANtdHDOWIyrBaodq00GRk2TWvBid1UgFgSXJr6yKKST/LpTZg8Bb/Q2PB/1&#10;qI2uXN18zfXt19/sbNjidHcF2xqdDeudW25zbr65aeXySOi0FfNlqkcOuY0YxLi4YX3krZJYbJWz&#10;TmHULYwkCiPJ4qhRZEcAOU6ye47MhArMvSexHZ6JdTat1mZiHBqi2h+LRqg2I+BtbWvesnnZZVdG&#10;GxqObH36yEP3O0cOR0sYDXgh7+Vv3vN77CFKv+d31awUtWnVKBQrGy+rBSvTLrF0UnUlE7FHVnwp&#10;NtdERvKuUjCBUSE8i2JtpxLitDBUWIrNJrD31ldLPf+qewWOtdmUoseUmzXtEtks+zMUBiBlBWTR&#10;iIWdlasvufGCo7UeGKQQLPM1sbOqAcEjFdsM9ePbtD7iaUxsa0wgD8BKHLU777yTKMTEm7333nt/&#10;9KMfEVyNA2LPfu973/vBD77+vR98454ffuu+H/3ogfsevucHD3zve9998MEf5DPPL1/qX7wY336D&#10;rr8Q8LF6QSX0pPcv6pvZGZ4URIgCABjW8J5eQGArqlMTleIpkwoo0GoLKFwwG2oDoHZ0ZDkjBpc0&#10;AE0pywpuCnpKzUD6CQP9A8BKPj1U9cBAP3q2R44C/cnILABkEUgGNXQ8rttQj24VEk+6ChZDK3ax&#10;RJAibm0yoWoLYW3v0NRlORt7fBqb1uyjT6AGjKX/uDx8nIs1JrxTsaRTs6ceopEdrycZ8hy7GVA3&#10;6V7DzZpt63czqI0TwZ5ig9k4KBf81bifGA6x5ED+4HOHHtnduz9Tji9Z9IbFC65taliI2VE12+cG&#10;c8wDpTKmPF4xxjGqLbbnOdngWA/i1iCoeUqekMwRfzTuRMLsbiQRcZPBMkviyW1FXsxZdiI17vkU&#10;6bwe+6HFCDBBMPLYteuEuYmOrMFEK2H6uEYYi3ql4qWhSRiXB3FgOjuQFTVNsz439ixmIjfz6wm0&#10;uJN7C/jEtCajG2JMeZob3PZmXMNmwYJ4ukfbGQu+qH8sES2ik2ZUss+wDZMOg0+8dZc3v9OF8F2c&#10;cnzYi9PICN6L53O0Xrxy+9HprnU5daJxYDMLYV/uu+KZ3wxQYX8wETL+tnHP4uts77z+hoUXbMkX&#10;0s/+8HuDjzziG0uHaeRezCAz63sydw85GmyH2F/RuWzY2HrXsCIvzRJknC7V7ZompZbHsSguYTsl&#10;FqQTNpoAZO1K1J63qFRPORbaqg70XLvWVBNRYlGw9ctQO6NrLOCqvNtSQpWKAvN2grMKBiaVXzHN&#10;ctQgqGohrBwRCLxOeJwKVg/Hz7D+OHlxbI0xgOJWjBgThKLA7InXhH4Wey2XC56rtWRjQwQYb07E&#10;WhKxZlh8VJ1bGzO3vm7NW9+2YckyfJHvDwTyoFhWDye7Bkz45KpxaiFm1MTm8JhTqE0L9ayqKM0A&#10;pCj0aXlQSflFdoqOFaCUHi1zjLxVeGDUbEK0ntuKo719xlUw5lsAS6aZXbt3e751Iaj3YzTGGeYn&#10;6Frdok05SE+Xp9QrCdjjejst9TIxOnojqdVa5tV+PvXEWRb2ZDe5k5t/bebz5r9akGKB2poLg+M8&#10;kAatF8DxJRTBVB4SpoKwNXloHaj1VM+duD8cC0cJOjCY7d3W89zu3gO+cPvSpdeuXnB9K/iVIEzV&#10;AcfNYnxhBPuE7iO4ESbJZudFzAHnze+L7+UFQFIyLkV2OolBJ5zP5gtj6XyFHKIpf/gIpkGT7txl&#10;UFHtEV4OAZPbyf1YU+eubkhP/+hHP/qGN7zhne985+/8zu9ABNCRmTjowv/5n//50z/9029961v/&#10;6I/+iOA7f/M3f/MzP/MzH/jAB/6//+//gzIQAmaI+Ou//ut3vetdP/dzP/eNb3xDwsxxLtbQRmjL&#10;46OUBQLWRiwGDK49wzZiXdRGJIM9YGSNV2VfJZXNVvO5Cj4tAhUiBVQBhXBN/HGGFb9mklXPooJo&#10;CP/IGstPU8SFEjaIvgIBPUzUaZ+x2IMw8cQOL24eWX6ytjNv2TLNNzXhDqtY/BlfR27FrHaKVVzz&#10;BZxVqxdcflHHsrm9e1944Qc/LG7b7uAVBSNUKd8IBXpkt+VNQSKiYLUJ0VoFA1n5CAtKJmsvSW1A&#10;KqQKcCDytf5VNA1LGmJnX52sJ3GFRIUORRBaLHtsxVi8WI9o65PVJ1B55ApXGFTqE3qKfSM5K5Cv&#10;XG2ybOMugTkO7I1aDEzzi51ZyS3i4UV4Oxho3hfExu9FF11EmIlbbrnlpptuImQu8Ro4ft1Nd9x8&#10;0223vu721918+y03v+ENt73hjjtuufW2q2+8fuNtty142zsWX3ldS6L5cKG0s+IbM6vsk7xhkQi/&#10;xOBuFFMzmUK+AOVj7aIE+AQNxcdLGUDYUW1vwhcUWJQQn2TiRYC8sgkzzKuHaI/2Hu0xVGsvibDH&#10;5hbOA1tRveD30OFDELoiYnt7jR2Z7MnkKs7q6eoRFFs6xxaAUiQLVdU7VIu0N/Ud24MEcPlVz6rv&#10;Xye54mezPyk1YDwJi0E0wjXjhRVDEghJbKKmtXvxtzSWaiD1kKzVUjiWba1NB5oU6ndPrc/IUWvz&#10;hXfRF6tGfNWxkfSzO/sf78unGtrXrFh+w9rlN7fEGsIBgnUN+tBexcVtFS+3BLQtQbAF3Kq3w3bo&#10;wLwRukvsxuLL/EnwL7P7OO6M5srRbbtbvv/I3G8/MOf+p5JHBqIOeveYeE22cwu7EUkGTc4c8CAy&#10;PF0bNe4JZ4q4FUd49bWvfe2Tn/wkIX4EQBkcoAk+85nPENBxx44djADbtm373Oc+xxk2QutJPYn0&#10;H//4x7/97W/jqpyBQrwPU5UZELA28KyxvVWK8U/Fv1PGfThdtWCGJxdn9KZVG3ac/3GpFI34m40H&#10;uapxkubSwJ0G3HeYNnAanX9NUUXG84g3w9ecNxodcPAr+h4NntJ21MRXx+eH0YfBX0ajUSYgCIfH&#10;utbNrSfxA5z1EJYXCIPEAiET3492YpAfLlr8pWSy5ZwNGy8+ryEW2f/U09se/PHw/n2lSk4LAjPr&#10;1XhUU7lWai/MJ0gnbMcmXCsiVhDQeooV4JNSrPCrvpWVb0qGK9tqb9VoNosbBGE1c1tBvOVTLXtQ&#10;T6zatjCBiK1/bj2hq7fjLWx6/tRb1OtOWJUAWwPSN7AKwQIQtkiWJ55Qnnqy+SQ225nLmhdR/fN2&#10;OA6DFQCqQjmz6CfYGF9HaF6qz4aBJhg6EdFj0UQ8HIniWtiNxgLBcCnRVAlHKqvWOjffunLj5lZf&#10;eLRaHao4BD88uZuZ5j1VVM83lcdNersaIeW3snjptorL5KReWa3CtnmtnXSXVGCtsqx1ayAUOzRY&#10;04WF8/Xqr2wSQ+UahnUYfVzRuh7tCuJ9kYjlvBhiFUO6CjxFZav3LWCBuNAtBdMy8tjF4bHrw5Nb&#10;6bO5n7QaMD6FNRhKal8bz3G85U3w09iBNBJPefgVHDzOWUxKuE6FYGUrWftVV/GgbDlDXJieoyNP&#10;9WV2R5paVqy6etniK5OxJU55pFoZLFeGKn4Ytrgv2OQLIiAkMAEQUwJlY21lPIkZyXLtwNqnSeLM&#10;n6mBRQ/+uOnOzzT+67/N+cd/7PyXfwl/45uRHTsJkAtInWxXZGvPOY9BruBX8j99EFbifvTQCBuJ&#10;8Iqao4OjtCbVAgJkEk+H4ZRo6u9///vhaN/2trcpoCPDgkgWkt1///0MFwzLELTXXnst3V+mJma+&#10;JkSFWX7XlhueyojBtcc2TDsXn7Q2+7IZmwCttENKCgULCRss53FDaKJp+IN5NKrxLIxSr/lsZx4F&#10;61W1AUueO0Xjf44zeFI2dV31F+C/actBEy8qS9xpvozpLDWLeYGgWtWcTJrrDAwwO8kC+WXUgWkU&#10;prJgZ7ACN5GRzQyO404asz/aHGnu6C1ljm59Krb30MKO+aFVa/uD6aefe/bJx58mGMyN19y4cP4i&#10;06682q6X6dejQMFZoTeBWg6saqnlSm1D1hDMec5wzPT80EMPsbLEwSq+V+nD9FK6Is2CfNTVSc+K&#10;k5hYiPJJhvxat8sMi/6sNPaXS7Bb3/zmN0EDeHLFHy3JAAR6rmZ6D9mUWO/ydIS7DAEbN27kjPC6&#10;8KggC3dZ6KDbpcvL07XppKWWLdq2T+ESJUEKz2syMEFbMnidniFjmk/lXVQhHFByqggilkU/lQZW&#10;w8sv6sIi/2rrHK95ysa5Jl4xi+ugCfVezrCkbm30Z0fye3cOpMfipXJTCG84XpBv4+LRjFU0IeOd&#10;clyrbmJxpxtgNhUKHqj6jjY0uwsWBBuTxisrFKZZLRnlV1GtgqoCpvJWo/asycBeVXOtx6+ib60v&#10;gnrTriwuP7KV4FiwJdXclGkoVosD8cGB2FA2BGr3YhkQ9BsCOAdixlUBGRmeVc1M+Fi/1luC1Fu1&#10;nKAMQrTabG8igTqj2raWgiJ7dKBFJuwvsBgNb5Yiky7/ptlGTPJ8ybA+jCpArJpmmFQ0vSWE3ey4&#10;MVPPPYGintW37OoPPH1/bv9WRJOxQCwxMhDav6vU1+McOZg8cihy/PueI87envadhxIMgNnhZ91s&#10;vy/bVhhbMTpcGB0OjtR2d2TIHR52R4aJQusfGUFyPXHvTceGRhjcgiNDznBfuZAKp4b9vYcye4LP&#10;Hq6MPHEwe7D/nID/Z/ylO/p72g7uT/fuDvQciB852HTkYKLnoL/nYLXngMuZvT3Ogd7o/sPJQwcb&#10;Uv3N+/aGH3+0vHOHW84NxsNOJR8+cii+Y19if0/j0aPxvp7wt3ZU77q7+6vfbnh8d3X/QHj7vqbd&#10;h/xjbj4ylM+l5uznKfuJ85Q4sNvt64kf2hva35Pcf8h3+GjwwCHfwcP+gZ6OPc8ntz09+oMfr0g2&#10;5c/d4nbPD1b9OQaoKmYhRnH0JKonamCBW6UzYmLBvADJygx11VVXMaICXj/0oQ+BU1Eb+D//5/8w&#10;f5EYYwysDrCXpV+Da5koYWc/9rGP8Sc6Bu95z3vgETRSaY1tnDWUA0eOOo89VA0EyxdcVu1sI2Ci&#10;Ahm9ZLML9dPTL2o17QkUjGqLt8DwO/v3Otuf8xeqweXrnBUrPEO8apAgwh6XfCZt3oLNwzzjb8Lo&#10;64klgLBPPZ7bt8vtnONs3OzrbPVWEGaUrAk7LDNolGlP2nYGQtgTelc7Y3gHZpIum1gI1Tg0ftF/&#10;qK+wr6/shpoXzw82JXY+8+wTDz+K1uyNN9+0cMlCJiGMUZj71NYnbEJ7FvNpUc9MOWli28dEoQv6&#10;QFkRqZXArXRL4Cm92npxl7RFyejkLDqBsJdccgm/whaiS5VsAoRFLIvhEcCRbIlBQA8XWLHOvARM&#10;keo+8MADaCUCK9etW0caIYD6SVfzrt5Lmq/1agYiXOvfV38qB+EhfnkWyI8otQDBm2+++WyBsHoR&#10;i1BVgXwg3oUxFNoAFkGWefpM9sUnNlMWp36knkTLcEKRpt6+yvbtg6VCFJeF2ESbxIBGImgyUuGJ&#10;negIUyxMpwth0+HQfgNhG/3z5rkNiQIufAhwAFYcdz8l1FjP9KstqYmyWRQotGq9EOjYOoK1GqiS&#10;GxAwqVrwxbKx9nRbS6GZmAZHI31HQn3pwKhJYEQPNT9ZJthBqULBrD8sy7baM9ZPllyYiTm2ugRq&#10;ZiqzXW/oT+FdNnVJrb5o7XQ6ICz0z5Tfa7rDjFmGaHDx6gzVJTyDGprwJdaTNtcZe+50y3mWp+/t&#10;8+/fFjqw00Xf5PCRzLNb3SefSjyzLfrorsjjL4SOf9/1bODpbdFtO0uHjvSkxw6WC+XUWPPhntjR&#10;gWpPv6+29zn2+MjA+El71TvoHfIfPJwDKg0NNQ6NtPSNBPb3Dxwc7Nlf2pWvrB0auL7nwE1HD16w&#10;Z1frs88Un3m6+NiuyBM7Qsfuz+4IPLHdfXKb+9Rz5W27Sk++4Dy0tem5/Z1H+lrHsu7+I7knnys/&#10;ti34zM7Ac7sq23b67n0o9OADvkNjaLOiCOupGY7EDu7P9A5Xth1o+PGzzmPb3Sd2hB/Z5uf30efd&#10;rTtiTz7vf2YHjwg89Xx46wuJJ58LP/yEQ1CFeYtGL7ikoWuOwVAmkK5RMTZd6qS2FMYcZJJ0YdlO&#10;fOtb34LKgXZhPsLYAG4V2vXd73430i2KoVkVgcx3vvMd7sKqGIc5H/nIR5gTxb/Ku7kdqL1BoFoo&#10;+XqOOI//GC9E1fMvdTrbIGNO9mvNWJ0RyGD7c4yRgZWrneXLDY1mlKbPQAg79RvnCs6Tj5X273E7&#10;up11m3xtzYKwM1ZFx5nRWQ9ha4hVs9z4L4fExs4GnWIi0dLW3DBa6H/i+d5Dh5uaEy3z5h7ZvXfr&#10;U88w0191w3X4R+Uu5ltzx2RbfT2abMfBnKjWYzc7y1qyk54JNwkkYrlJsCtmWekDKQcrG92+ffuD&#10;Dz4oCItNldgm6TDozQRh7cqG4QAteGZ6YPGKFSsYJixfZUEndx0+fBhkzKTOQEDYLUEx66/EIhvl&#10;zBPFudaDVItybFXUv7WwBb+AafArb4qWBRAWr7HH2QTPhGS8gjhmXoThEhdjvA4eCeDzQEIAWSlg&#10;KdmkBdaKwyxPXaetg57csHv34MhgJZNPSxbjVFDpMyOvU4F9N4KYyfMxk0wu7Iw1+0bn+YcXBY7O&#10;qR5MVvqMJOpFfPTiYToS2l92Dicaqt1zfbFolrAG+Tyesov5GmSs112h/HxcfXTbgAUBhVblsVXk&#10;qyVK7YrLfnfuBZJilhDPxdszBsISzqEnfLQneDTtjtXyNuoMxqORQbwQwEVDAFs8rYdKVUDsrMCo&#10;zlAY/alC2uVTfY3ZBHoX9SPeDggL8QaEhdeZSQiLjpexBPVkZSxD+I6uCSs1lcvDWQh7Yv06EHEi&#10;QaexJdA0x2noDMda50TbG8IdjW5nMtw+jb29ucltjLiEmmnsjSb3NrUUGpvbQokOX6zZn0gEEvFA&#10;PMGBPQ4kOTnJHk7GQ7GkG20JxtrDja2laHnIOTBY2R9cVO6Ye2NL29uSzVcn2ztjLcFIYyzR0ux0&#10;NYTbJtmTDS3hpsZYa2MD4XG6YsSWHS43EmA+2uBfsDw6Z0E00doQaW2PtTYkWuINLY1juaYDPc5o